<commit_message>
Fix: placeholders cantidad + descripcion + condiciones con emojis
</commit_message>
<xml_diff>
--- a/templates/templatescotizacion_camaras.docx
+++ b/templates/templatescotizacion_camaras.docx
@@ -10,470 +10,6 @@
           <w:sz w:val="52"/>
         </w:rPr>
       </w:pPr>
-    </w:p>
-    <w:p>
-      <w:pPr>
-        <w:pStyle w:val="Textoindependiente"/>
-        <w:spacing w:before="161"/>
-        <w:rPr>
-          <w:rFonts w:ascii="Times New Roman"/>
-          <w:sz w:val="52"/>
-        </w:rPr>
-      </w:pPr>
-    </w:p>
-    <w:p>
-      <w:pPr>
-        <w:ind w:left="2975"/>
-        <w:rPr>
-          <w:b/>
-          <w:sz w:val="52"/>
-        </w:rPr>
-      </w:pPr>
-      <w:r>
-        <w:rPr>
-          <w:b/>
-          <w:color w:val="122DBC"/>
-          <w:spacing w:val="-14"/>
-          <w:sz w:val="52"/>
-        </w:rPr>
-        <w:t>SMART</w:t>
-      </w:r>
-      <w:r>
-        <w:rPr>
-          <w:b/>
-          <w:color w:val="122DBC"/>
-          <w:spacing w:val="-45"/>
-          <w:sz w:val="52"/>
-        </w:rPr>
-        <w:t xml:space="preserve"> </w:t>
-      </w:r>
-      <w:r>
-        <w:rPr>
-          <w:b/>
-          <w:color w:val="122DBC"/>
-          <w:spacing w:val="-2"/>
-          <w:sz w:val="52"/>
-        </w:rPr>
-        <w:t>PLAGAS</w:t>
-      </w:r>
-    </w:p>
-    <w:p>
-      <w:pPr>
-        <w:pStyle w:val="Textoindependiente"/>
-        <w:spacing w:before="4"/>
-        <w:rPr>
-          <w:b/>
-          <w:sz w:val="92"/>
-        </w:rPr>
-      </w:pPr>
-    </w:p>
-    <w:p>
-      <w:pPr>
-        <w:pStyle w:val="Ttulo"/>
-      </w:pPr>
-      <w:r>
-        <w:rPr>
-          <w:color w:val="3762B8"/>
-          <w:spacing w:val="-14"/>
-        </w:rPr>
-        <w:t>Cotización</w:t>
-      </w:r>
-      <w:r>
-        <w:rPr>
-          <w:color w:val="3762B8"/>
-          <w:spacing w:val="-88"/>
-        </w:rPr>
-        <w:t xml:space="preserve"> </w:t>
-      </w:r>
-      <w:r>
-        <w:rPr>
-          <w:color w:val="3762B8"/>
-          <w:spacing w:val="-14"/>
-        </w:rPr>
-        <w:t>de</w:t>
-      </w:r>
-      <w:r>
-        <w:rPr>
-          <w:color w:val="3762B8"/>
-          <w:spacing w:val="-88"/>
-        </w:rPr>
-        <w:t xml:space="preserve"> </w:t>
-      </w:r>
-      <w:r>
-        <w:rPr>
-          <w:color w:val="3762B8"/>
-          <w:spacing w:val="-14"/>
-        </w:rPr>
-        <w:t>Servicios</w:t>
-      </w:r>
-    </w:p>
-    <w:p>
-      <w:pPr>
-        <w:pStyle w:val="Textoindependiente"/>
-        <w:spacing w:before="10"/>
-        <w:rPr>
-          <w:b/>
-          <w:sz w:val="19"/>
-        </w:rPr>
-      </w:pPr>
-    </w:p>
-    <w:p>
-      <w:pPr>
-        <w:pStyle w:val="Textoindependiente"/>
-        <w:rPr>
-          <w:b/>
-          <w:sz w:val="19"/>
-        </w:rPr>
-        <w:sectPr>
-          <w:type w:val="continuous"/>
-          <w:pgSz w:w="16850" w:h="23810"/>
-          <w:pgMar w:top="0" w:right="1275" w:bottom="0" w:left="1133" w:header="720" w:footer="720" w:gutter="0"/>
-          <w:cols w:space="720"/>
-        </w:sectPr>
-      </w:pPr>
-    </w:p>
-    <w:p>
-      <w:pPr>
-        <w:pStyle w:val="Ttulo1"/>
-        <w:ind w:left="550"/>
-      </w:pPr>
-      <w:r>
-        <w:rPr>
-          <w:color w:val="1F2A5B"/>
-          <w:spacing w:val="-10"/>
-        </w:rPr>
-        <w:t>Datos</w:t>
-      </w:r>
-      <w:r>
-        <w:rPr>
-          <w:color w:val="1F2A5B"/>
-          <w:spacing w:val="-34"/>
-        </w:rPr>
-        <w:t xml:space="preserve"> </w:t>
-      </w:r>
-      <w:r>
-        <w:rPr>
-          <w:color w:val="1F2A5B"/>
-          <w:spacing w:val="-10"/>
-        </w:rPr>
-        <w:t>del</w:t>
-      </w:r>
-      <w:r>
-        <w:rPr>
-          <w:color w:val="1F2A5B"/>
-          <w:spacing w:val="-34"/>
-        </w:rPr>
-        <w:t xml:space="preserve"> </w:t>
-      </w:r>
-      <w:r>
-        <w:rPr>
-          <w:color w:val="1F2A5B"/>
-          <w:spacing w:val="-10"/>
-        </w:rPr>
-        <w:t>Cliente</w:t>
-      </w:r>
-    </w:p>
-    <w:p>
-      <w:pPr>
-        <w:pStyle w:val="Ttulo2"/>
-        <w:ind w:left="550"/>
-      </w:pPr>
-      <w:r>
-        <w:t>{{cliente}}</w:t>
-      </w:r>
-    </w:p>
-    <w:p>
-      <w:pPr>
-        <w:spacing w:before="99"/>
-        <w:ind w:left="550"/>
-        <w:rPr>
-          <w:sz w:val="32"/>
-        </w:rPr>
-      </w:pPr>
-      <w:r>
-        <w:rPr>
-          <w:sz w:val="32"/>
-        </w:rPr>
-        <w:t>{{direccion}}</w:t>
-      </w:r>
-    </w:p>
-    <w:p>
-      <w:pPr>
-        <w:spacing w:before="100"/>
-        <w:ind w:left="550"/>
-        <w:rPr>
-          <w:sz w:val="32"/>
-        </w:rPr>
-      </w:pPr>
-      <w:r>
-        <w:rPr>
-          <w:sz w:val="32"/>
-        </w:rPr>
-        <w:t>{{comuna}}</w:t>
-      </w:r>
-    </w:p>
-    <w:p>
-      <w:pPr>
-        <w:spacing w:before="100"/>
-        <w:ind w:left="550"/>
-        <w:rPr>
-          <w:sz w:val="32"/>
-        </w:rPr>
-      </w:pPr>
-      <w:r>
-        <w:rPr>
-          <w:sz w:val="32"/>
-        </w:rPr>
-        <w:t>{{contacto}}</w:t>
-      </w:r>
-    </w:p>
-    <w:p>
-      <w:pPr>
-        <w:spacing w:before="100"/>
-        <w:ind w:left="550"/>
-        <w:rPr>
-          <w:sz w:val="32"/>
-        </w:rPr>
-      </w:pPr>
-      <w:r>
-        <w:rPr>
-          <w:sz w:val="32"/>
-        </w:rPr>
-        <w:t>{{email}}</w:t>
-      </w:r>
-    </w:p>
-    <w:p>
-      <w:pPr>
-        <w:pStyle w:val="Textoindependiente"/>
-        <w:rPr>
-          <w:sz w:val="32"/>
-        </w:rPr>
-      </w:pPr>
-    </w:p>
-    <w:p>
-      <w:pPr>
-        <w:pStyle w:val="Textoindependiente"/>
-        <w:spacing w:before="66"/>
-        <w:rPr>
-          <w:sz w:val="32"/>
-        </w:rPr>
-      </w:pPr>
-    </w:p>
-    <w:p>
-      <w:pPr>
-        <w:pStyle w:val="Ttulo1"/>
-        <w:spacing w:before="1"/>
-      </w:pPr>
-      <w:r>
-        <w:rPr>
-          <w:color w:val="1F2A5B"/>
-          <w:spacing w:val="-4"/>
-        </w:rPr>
-        <w:t>DESCRIPCIÓN:</w:t>
-      </w:r>
-    </w:p>
-    <w:p>
-      <w:pPr>
-        <w:spacing w:before="89"/>
-        <w:ind w:left="400"/>
-        <w:rPr>
-          <w:b/>
-          <w:sz w:val="36"/>
-        </w:rPr>
-      </w:pPr>
-      <w:r>
-        <w:br w:type="column"/>
-      </w:r>
-      <w:r>
-        <w:rPr>
-          <w:b/>
-          <w:color w:val="1F2A5B"/>
-          <w:spacing w:val="-10"/>
-          <w:sz w:val="36"/>
-        </w:rPr>
-        <w:t>Datos</w:t>
-      </w:r>
-      <w:r>
-        <w:rPr>
-          <w:b/>
-          <w:color w:val="1F2A5B"/>
-          <w:spacing w:val="-34"/>
-          <w:sz w:val="36"/>
-        </w:rPr>
-        <w:t xml:space="preserve"> </w:t>
-      </w:r>
-      <w:r>
-        <w:rPr>
-          <w:b/>
-          <w:color w:val="1F2A5B"/>
-          <w:spacing w:val="-10"/>
-          <w:sz w:val="36"/>
-        </w:rPr>
-        <w:t>del</w:t>
-      </w:r>
-      <w:r>
-        <w:rPr>
-          <w:b/>
-          <w:color w:val="1F2A5B"/>
-          <w:spacing w:val="-34"/>
-          <w:sz w:val="36"/>
-        </w:rPr>
-        <w:t xml:space="preserve"> </w:t>
-      </w:r>
-      <w:r>
-        <w:rPr>
-          <w:b/>
-          <w:color w:val="1F2A5B"/>
-          <w:spacing w:val="-10"/>
-          <w:sz w:val="36"/>
-        </w:rPr>
-        <w:t>Emisor</w:t>
-      </w:r>
-    </w:p>
-    <w:p>
-      <w:pPr>
-        <w:pStyle w:val="Ttulo2"/>
-        <w:ind w:left="400"/>
-      </w:pPr>
-      <w:r>
-        <w:t>SMART</w:t>
-      </w:r>
-      <w:r>
-        <w:rPr>
-          <w:spacing w:val="33"/>
-        </w:rPr>
-        <w:t xml:space="preserve"> </w:t>
-      </w:r>
-      <w:r>
-        <w:t>PLAGAS</w:t>
-      </w:r>
-      <w:r>
-        <w:rPr>
-          <w:spacing w:val="34"/>
-        </w:rPr>
-        <w:t xml:space="preserve"> </w:t>
-      </w:r>
-      <w:r>
-        <w:rPr>
-          <w:spacing w:val="-2"/>
-        </w:rPr>
-        <w:t>E.I.R.L.</w:t>
-      </w:r>
-    </w:p>
-    <w:p>
-      <w:pPr>
-        <w:spacing w:before="99"/>
-        <w:ind w:left="400"/>
-        <w:rPr>
-          <w:sz w:val="32"/>
-        </w:rPr>
-      </w:pPr>
-      <w:r>
-        <w:rPr>
-          <w:sz w:val="32"/>
-        </w:rPr>
-        <w:t>+56</w:t>
-      </w:r>
-      <w:r>
-        <w:rPr>
-          <w:spacing w:val="-25"/>
-          <w:sz w:val="32"/>
-        </w:rPr>
-        <w:t xml:space="preserve"> </w:t>
-      </w:r>
-      <w:r>
-        <w:rPr>
-          <w:sz w:val="32"/>
-        </w:rPr>
-        <w:t>9</w:t>
-      </w:r>
-      <w:r>
-        <w:rPr>
-          <w:spacing w:val="-25"/>
-          <w:sz w:val="32"/>
-        </w:rPr>
-        <w:t xml:space="preserve"> </w:t>
-      </w:r>
-      <w:r>
-        <w:rPr>
-          <w:sz w:val="32"/>
-        </w:rPr>
-        <w:t>5816</w:t>
-      </w:r>
-      <w:r>
-        <w:rPr>
-          <w:spacing w:val="-24"/>
-          <w:sz w:val="32"/>
-        </w:rPr>
-        <w:t xml:space="preserve"> </w:t>
-      </w:r>
-      <w:r>
-        <w:rPr>
-          <w:spacing w:val="-4"/>
-          <w:sz w:val="32"/>
-        </w:rPr>
-        <w:t>6055</w:t>
-      </w:r>
-    </w:p>
-    <w:p>
-      <w:pPr>
-        <w:spacing w:before="100" w:line="302" w:lineRule="auto"/>
-        <w:ind w:left="400" w:right="2619"/>
-        <w:rPr>
-          <w:sz w:val="32"/>
-        </w:rPr>
-      </w:pPr>
-      <w:hyperlink r:id="rId4">
-        <w:r>
-          <w:rPr>
-            <w:spacing w:val="-2"/>
-            <w:sz w:val="32"/>
-          </w:rPr>
-          <w:t>contacto@smartplagas.cl</w:t>
-        </w:r>
-      </w:hyperlink>
-      <w:r>
-        <w:rPr>
-          <w:spacing w:val="-2"/>
-          <w:sz w:val="32"/>
-        </w:rPr>
-        <w:t xml:space="preserve"> </w:t>
-      </w:r>
-      <w:hyperlink r:id="rId5">
-        <w:r>
-          <w:rPr>
-            <w:spacing w:val="-2"/>
-            <w:sz w:val="32"/>
-          </w:rPr>
-          <w:t>www.smartplagas.cl</w:t>
-        </w:r>
-      </w:hyperlink>
-    </w:p>
-    <w:p>
-      <w:pPr>
-        <w:spacing w:line="302" w:lineRule="auto"/>
-        <w:rPr>
-          <w:sz w:val="32"/>
-        </w:rPr>
-        <w:sectPr>
-          <w:type w:val="continuous"/>
-          <w:pgSz w:w="16850" w:h="23810"/>
-          <w:pgMar w:top="0" w:right="1275" w:bottom="0" w:left="1133" w:header="720" w:footer="720" w:gutter="0"/>
-          <w:cols w:num="2" w:space="720" w:equalWidth="0">
-            <w:col w:w="5108" w:space="2688"/>
-            <w:col w:w="6646"/>
-          </w:cols>
-        </w:sectPr>
-      </w:pPr>
-    </w:p>
-    <w:p>
-      <w:pPr>
-        <w:spacing w:before="211" w:line="276" w:lineRule="auto"/>
-        <w:ind w:left="400"/>
-        <w:rPr>
-          <w:sz w:val="32"/>
-        </w:rPr>
-      </w:pPr>
       <w:r>
         <w:rPr>
           <w:noProof/>
@@ -482,16 +18,16 @@
         <mc:AlternateContent>
           <mc:Choice Requires="wpg">
             <w:drawing>
-              <wp:anchor distT="0" distB="0" distL="0" distR="0" simplePos="0" relativeHeight="487507456" behindDoc="1" locked="0" layoutInCell="1" allowOverlap="1" wp14:anchorId="3707BCF5" wp14:editId="3EE8E709">
+              <wp:anchor distT="0" distB="0" distL="0" distR="0" simplePos="0" relativeHeight="487507456" behindDoc="1" locked="0" layoutInCell="1" allowOverlap="1" wp14:anchorId="3707BCF5" wp14:editId="7F60C884">
                 <wp:simplePos x="0" y="0"/>
                 <wp:positionH relativeFrom="page">
-                  <wp:posOffset>509193</wp:posOffset>
+                  <wp:posOffset>603885</wp:posOffset>
                 </wp:positionH>
-                <wp:positionV relativeFrom="page">
-                  <wp:posOffset>0</wp:posOffset>
+                <wp:positionV relativeFrom="margin">
+                  <wp:align>top</wp:align>
                 </wp:positionV>
                 <wp:extent cx="10187940" cy="6147435"/>
-                <wp:effectExtent l="0" t="0" r="0" b="0"/>
+                <wp:effectExtent l="0" t="0" r="3810" b="0"/>
                 <wp:wrapNone/>
                 <wp:docPr id="1" name="Group 1"/>
                 <wp:cNvGraphicFramePr>
@@ -517,7 +53,7 @@
                           <pic:cNvPicPr/>
                         </pic:nvPicPr>
                         <pic:blipFill>
-                          <a:blip r:embed="rId6" cstate="print"/>
+                          <a:blip r:embed="rId4" cstate="print"/>
                           <a:stretch>
                             <a:fillRect/>
                           </a:stretch>
@@ -538,7 +74,7 @@
                           <pic:cNvPicPr/>
                         </pic:nvPicPr>
                         <pic:blipFill>
-                          <a:blip r:embed="rId7" cstate="print"/>
+                          <a:blip r:embed="rId5" cstate="print"/>
                           <a:stretch>
                             <a:fillRect/>
                           </a:stretch>
@@ -561,7 +97,7 @@
           </mc:Choice>
           <mc:Fallback>
             <w:pict>
-              <v:group w14:anchorId="5105F775" id="Group 1" o:spid="_x0000_s1026" style="position:absolute;margin-left:40.1pt;margin-top:0;width:802.2pt;height:484.05pt;z-index:-15809024;mso-wrap-distance-left:0;mso-wrap-distance-right:0;mso-position-horizontal-relative:page;mso-position-vertical-relative:page" coordsize="101879,61474" o:gfxdata="UEsDBBQABgAIAAAAIQCxgme2CgEAABMCAAATAAAAW0NvbnRlbnRfVHlwZXNdLnhtbJSRwU7DMAyG&#10;70i8Q5QralN2QAit3YGOIyA0HiBK3DaicaI4lO3tSbpNgokh7Rjb3+8vyXK1tSObIJBxWPPbsuIM&#10;UDltsK/5++apuOeMokQtR4dQ8x0QXzXXV8vNzgOxRCPVfIjRPwhBagArqXQeMHU6F6yM6Rh64aX6&#10;kD2IRVXdCeUwAsYi5gzeLFvo5OcY2XqbynsTjz1nj/u5vKrmxmY+18WfRICRThDp/WiUjOluYkJ9&#10;4lUcnMpEzjM0GE83SfzMhtz57fRzwYF7SY8ZjAb2KkN8ljaZCx1IwMK1TpX/Z2RJS4XrOqOgbAOt&#10;Z+rodC5buy8MMF0a3ibsDaZjupi/tPkGAAD//wMAUEsDBBQABgAIAAAAIQA4/SH/1gAAAJQBAAAL&#10;AAAAX3JlbHMvLnJlbHOkkMFqwzAMhu+DvYPRfXGawxijTi+j0GvpHsDYimMaW0Yy2fr2M4PBMnrb&#10;Ub/Q94l/f/hMi1qRJVI2sOt6UJgd+ZiDgffL8ekFlFSbvV0oo4EbChzGx4f9GRdb25HMsYhqlCwG&#10;5lrLq9biZkxWOiqY22YiTra2kYMu1l1tQD30/bPm3wwYN0x18gb45AdQl1tp5j/sFB2T0FQ7R0nT&#10;NEV3j6o9feQzro1iOWA14Fm+Q8a1a8+Bvu/d/dMb2JY5uiPbhG/ktn4cqGU/er3pcvwCAAD//wMA&#10;UEsDBBQABgAIAAAAIQBEMVYTXgIAACIHAAAOAAAAZHJzL2Uyb0RvYy54bWzUVctu2zAQvBfoPxC8&#10;x5IsRXYFy7m4MQIEbZC2H0BTlEREfICkX3/fJaUorl0gQdAC7UHEUuQuZ2eHy8XNQXRox4zlSpY4&#10;mcQYMUlVxWVT4h/fb6/mGFlHZEU6JVmJj8zim+XHD4u9LthUtaqrmEEQRNpir0vcOqeLKLK0ZYLY&#10;idJMwmKtjCAOpqaJKkP2EF100TSO82ivTKWNosxa+LvqF/EyxK9rRt3XurbMoa7EgM2F0YRx48do&#10;uSBFY4huOR1gkHegEIRLOHQMtSKOoK3hF6EEp0ZZVbsJVSJSdc0pCzlANkl8ls3aqK0OuTTFvtEj&#10;TUDtGU/vDku/7NZGf9MPpkcP5r2iTxZ4ifa6KU7X/bx52XyojfBOkAQ6BEaPI6Ps4BCFn0mczGef&#10;MmCewmKeZLMsve5Jpy1U5sKRtp9fc41I0R8dAI6ANKcFfANJYF2Q9LqYwMttDcNDEPGmGIKYp62+&#10;gnpq4viGd9wdgzahch6U3D1w6vn1E+DzwSBelXiKkSQCrsSdIA1DU8/K8w6/31fgwn3TcX3Lu87z&#10;7u0BKAj6TBC/ybUX20rRrWDS9bfHsA4wK2lbri1GpmBiwwCcuasSqBncXAcIteHS9VWzzjBHW39+&#10;DTge4YJ5oKQYFwLoF5w+BTvI682KSef+9EExSTL3Z49lJ4U21q2ZEsgbABZAANekILt7O8B53jKQ&#10;2CMI0ABQTzQY/41Y0l/Fkv5rYgEx/2WxXMf5PIY+AqJI0zzLh9Y9Nposz7MZPDZeNckw+dOqCQ0H&#10;GnEQ4/Bo+E5/Ogf79Glb/gQAAP//AwBQSwMECgAAAAAAAAAhANmXseZ4aAYAeGgGABQAAABkcnMv&#10;bWVkaWEvaW1hZ2UxLnBuZ4lQTkcNChoKAAAADUlIRFIAABDMAAAKIwgGAAAA0rZ+IAAAAAZiS0dE&#10;AP8A/wD/oL2nkwAAAAlwSFlzAAAOxAAADsQBlSsOGwAAIABJREFUeJzsvXvQbctRH/br/b3O897o&#10;gZAAh4d5VMBJnIgEhxTlALaxChReCSlXkcKuxMRx8YeplCtUqlzIzsvBoYSBilNyUqHi2C4b2xUS&#10;AyknFgIKbAEqEmziIAshg5CQhCR07zn3nO+x9+SPvWZWd0/3rP3t1bO/79yz+t7vrLVmrZnp6enp&#10;6e7pmU1YYIEFFlhggQUWYPBZ3/mzuHt1ghfO6eRTZ1d3r47OVqtX1gkANveOiN97ZaxeWafNvSPa&#10;nB/R6mydNuf+ty3IeTd3HtHq6YO0ufPo2uWsnj5Im4tHhBeAdHFEdLpO6eL6+PB89y+P6PHJOt2/&#10;vH45Od/mbEWr803anK32os0r55t072xF6fKI6GSd0uURAY9w9ejlo5PXvOHq3tf9K6/c/2JsfuNb&#10;3v756w/+2lvp8uk3pfX6zQBAAEB0BWAFgFJKREQJKRFoQIcISGm8D4GUqxzu8zW/JmCVAErbe/46&#10;p+XvKOePQCsNbRzKLXXGlJ+QQFiBQEhD4fmeEiFRAghItH0ePgAST6Px2yH/TKRkNwhazyvaLtzo&#10;89yPK9a3VZ+vWH+HIDfUnVDxehif5z6nsZ8HvEv/D32Z+zdREt96PDMPqVS3tUPba6Yilo6xP8s4&#10;1/yi5QQQ1u/A2N5AGcfHMiUq43js16GazOpks7XFN5x/ZoNue1T/6wbmxokrxi5eQbIG1LeCOEBY&#10;/1t9DwTL+m1Z5tidEInbjy0aBOCn+zuaB8aKYDZQ8wAg206oeD5U/gkUDRrEFQ57clWN98Sk9W20&#10;LCyieJRXfC7KdbjyiuXVZWwxDB6vN9lfmm+tqrWs03IvEg42f0/wL4dJHt6hjL1QPYxMs+ZiLpsA&#10;arPA0GRPvnWb5zldeHoUJEzwfmm4P/9r3aFVThjeB6JPrm6HPt7KT9n8bTonhbQluvJQQf6wtKpt&#10;BssW0Lpl1uMNnbNmNEhmDOat0gxHNgGd5PZQLeMFAOB2pEjn87WyRwE1vyueg8F3QLCOVhqUbJ7r&#10;pr/q+sEUIXZvDVAu60peSJYDu898y3m4VXZPaNGZp4X7BRsoWb4Twy6w5mFAdpuVpudlXadVdxcZ&#10;OwWav3UfWPZszzGxE2ie1faLfqcHjZGss+l3Oa3k83Cw8ODvqoJuJ2SdIEkcs1wHIN7xe/5Nfidl&#10;vRwrwCiixjIwdpUik/Utqf60cG/hbz1bbbHas8Atg0PKp1TzRzc4pMy9cRm/gAdifU9BS15LP5wv&#10;74j7lpQZJL/l9Y7fS19enU+67e22eO1oye8K91sL2m4EbF3BUkwMv4cugmdtFLEbHs0CbgY8eyI/&#10;ax32hmSZZUfwe9M2cMw27YaQ97aNkYb/cr36fXewbGjdPwez+dI0Ua31RH5NkKxv2e+8bKuzejXT&#10;sqEzrQ8wDiw/YcKmTle6ubnGo9Z7JssMb0yDb7vav5rpcppK53zX9BllsBjYkutz0Ve8p3mwA900&#10;L2jZOuoXNWnsYS/5rhuveXZDN1rpxqaaAIBkvw0q1tupnCi0rXniAGtwvN/Le4OHtA8DjXLC1+Ay&#10;dB1j3iSoZFEz2w5lhKCq2t+FJg3ez6BFKx9DuQyXHkHQokUksLm8ijkU/sCBDSpRIb83y5iNMu+M&#10;xNJI3jbZU5cRzL8H4F1vXmMfTLClp08E0wHox7NabwJ75uDo+y0brluMRbQM0zTw5Fe+bqC6Ns/D&#10;xtzfkwc6j4Pxypq02V1eDYXORK6h74RBq3PV/KYXM3vKwQPMWdJGUDKwsPXYnzp+HuhkF/RuezXm&#10;N6xvhw/yuw1J+Vg+yn1cKTRB+CFcFarjUVKlmwBjn9NG+qFrXX4Tr8P3GuuenDfjTaBkuDXOIzum&#10;D5/rvRJCPotm7druDRAl3xZYQMHRTSOwwAILLLDAAgvcLnjpH/6P+Nzf+x/ho/df3HzgNf/S5dnV&#10;R1fHR3SUTlaUD8KgywS6TEgn9mEP+V1ar4iOE9J6v0Mhct50fEF0dYp0fHHtcujqFGl9QTgDsF4R&#10;HSVgD3x4vtPNii6PEk431y8n50vHRLROSMf7WSGX64STYyJshjZtVgSc4uj+vU26fEJP/+9fvfPo&#10;Jz5wZ/Wlb/nEnR/5xp9a/cob/s7mY//s3bS+PE6b9JlI6S4AIiIQ0RrbXSlINJiaNOAVvqiTd0rl&#10;5GwkDQaRPjwhG0k0JAgnwWzP11hG2dDC7meXLgPv3Y3UhPJXnlkTCQRKq9FhENEn2r7U19mFZ9AH&#10;pGDsc9D4GsxJoPtc3M8EvRGkw6K3teGC31tOXEJ9aEbmGl3O3sDb2H3zMWD2l7kAoJ0hbEB45Vwb&#10;LeXsDA4C4874sqGHOYEESxtnwHiyIj/PBovvSwUzy89OP2vMlrHNvi9jPteP2klY5GCMLHbb31HW&#10;Cxmvh4W1YRhgTsLIeQ72glYkD2wrgWyk6mTd52q4H/ywDKADDQB/cmX3zddKAaieZ4K16MTG61bf&#10;wNhlWl6xvFYgZSlvNp6OzI4OrpnqL092lWnKWOTQ8i8CWrrLIelhTdVVNmuw6/sA6C7T9AKulO/5&#10;3otpLNeGfOsS6NnS9XoFdYjF++EfMvhlxfHM14R6ziNZTiRofukylrbgHbaSr1v+oYp0IFQmUc5j&#10;zZG83DjkJ/TmbkHpmWGcwzLylfIVNS8S5LclvymwYuFVcliGxXOALbu6borg993mPl03trxEYHJN&#10;6ef5XR6gnJ20KavnS0DlR7vsnjB1KAm/D7KZJlFy5l0rMCoTtpKXuUkGSWl47x364qV14fMp4H2T&#10;n/VY4N8dqI980AMBEB0iBgF/zvxvfKaz63fVtYWDHpiwCmDXWwTJsN2wTRv1BhK8mp/1N6CRpxNB&#10;6CFD4WBZtu8IZVpOeXpW35VxBvleB8JZuFv4e23w2pLt2RsZq88TzJl7udzqDVpe9vw7dJv2geWg&#10;je7AZRCXw9YUZMo72PLO0kGEvp5VBaOqVMoYv7Nkt5hrMc4Lui2e3G7ir4Jlb+/hGeTc52dS94Y+&#10;U/QxmewWY5qp18HD0qmsfAcAbU9o3TXf3/DBGdoXx9PztTowj4jpNPX4AmCYcLnstr3Rde3DJADZ&#10;faTfHaRPHKKSegdA2MVlrLA/YW/n8qwOQ91ZvWSS5a/w7O4e1aP222zTlZ+SxjUdIccBoWuLOaIa&#10;Q7WfO7Yxim8P4MsdKoDtP1TpRIqflGwu6ZphM+iyo9AnOdZ5eie6tdY6Cg9SvY5iDXvA9qN3WUvh&#10;en1+1u9CacX4hFSa5wsch5vUGabKiZJxLToE0sfrYyHHDB4CNNkykWz+CQM9Z1r6UAjfjO2pO5TJ&#10;IkuUlDSrDEsmzUXVoEe+jx5DbSao6aHHj+kXDKSHJ2+j1x+1raXTiCqRIP3noyzhNq11oPr+4M2B&#10;fC5lSVCfV91idupMFNmc2UnXsOZFIZe8oS741tMZAsdxKbIDz1pzlOBDYwwLtcu358LkuxU7GinD&#10;eByE13bAbP/2yvOBDa/AOZ9fdfrc4hv6HVCTh8srYauw9nOZNYsGnr4TNqdPzDtVjA2/8jwd5nFL&#10;BvL0mW2v9TvlA2FNEjxSXrf5ZhZ0brvQ17XOItLKP3KcVxND4NzXURXifUtMASnjlVhfah+EE3ca&#10;2uf8qtNnl68F2XDPBZvQY1vjXKcHQbDd0pLPQyK7igEP44MBgu2UBRYY4PimEVhggQUWWGCBBW4f&#10;vOcdXwq8LeH+xUc2m/XpY/zOb91ZnT4829w7otUr6wQA+X5z72jRUm8RpMsjAh7g6A42dLJO6w/+&#10;ytnlv/87d09e84ar133/f/PjJ6/Dj330P/7zX7L+yIe/li6efvNmffV7MOiEBKy3djmtkBKIekbq&#10;c4eA9XqoOjnVRzj+qsj6AZcQ/4K/+ReoDf36tG/+rNIjnB+8iEB/mqzEqdgMIEAdXFBtHA8Az+AP&#10;dPaZ1ar+F/lYUIrM0ekXMzq03Weq4T7B7ke9s6XkDWbK1oL+XMhiQ43hkga5ICnfbwvw+zoCP+Xo&#10;8hy/+0JzzNLYjVZXA7WoqIKMAp3dXXjfd8zTVPsLmQzmAOIXuPhzeDCZbqSxsqtfs2v3wFBvgSvf&#10;x1SC5uQ6ISblBx3kIGo5JXWR7en9fJqWebc4Wr9QkssKQ9Xrk64B1U5/NfjWJFJ00G1LhkcH7FXP&#10;DXoIHKF4uEW0AOi2YC3B3MTC5myg7mfNAq1gzi6/amXxSo9g7Mz7fAzouVuLM0Cyg1VODx0AODh9&#10;PJ3A4x+tQsm9+Ac6UKogz2SOhm7B6J7swHifhmsOoiOwyYrLXc1kHWWRaMKEvv0sHJYBuag98tyq&#10;qqub3uYdlnGQA1s4HnkQorZveMCKZrd8MJDFciI/U7T0wM9l94RdNkvx7zpDtTltaL8OhklsXHvu&#10;okJGg6TWwVVWPfr+YKDpPWW/hNsy+8CE/ScUANTfJeeTHbPPw4GMb28ZJFSyOoO26UQ2Je/5prcE&#10;pmMwPWTMmwtVz8Z3pujKOINMvC189bPVBqH1UCcdaIEteLKfzw37wCFl1SHqOuRm7zk0vxHfyvMN&#10;fLNRlomA1Mfzcwss2VnkKrhsz98rWxK1TB/t8FymrnN8n0i2hf9inAhobuDPfx1S4337gBPLsinB&#10;0uE/F726UQzPXhW/Cx68AK1M3RBxd/W5e/6YA4H280356srBAvmdNb4gzbvt/WhnWL+Cqn06B7E9&#10;pvyoB7UDHeFVXhtOMms4rDD++GQZMi1hCPmulzzSmywt2na05eyN5wRgI9OJhL1g+Y34D0XUZa6Q&#10;f+21m6+otWH14IdmpPo9KT4l9Y1+dueRDvLb2wjT+dAMwPatjDznk2x7r3SPxjUMWhvbe/BWNso9&#10;h9a4sFTrcFzWTZUTRSOPPkA4D1nPmofMvJwMVOcrTYnkHWsNpcsYy53ecKBZokSkWYlQaQHQGkuh&#10;9PBeMZ0BGJtWiVlNRw5B9Gi1NTI2yYmhHA/dVaqWlr+DLOGHZIgyQlhjgkHJ4OOxkbD7y5qnZ4Cn&#10;p/F3M8GLFS1yyRvqpYkeHYFwGlRIRvCs1otgKATkdzMsXTRYrls6eqgMyzzvKUEkeUB3d7XRGmMZ&#10;EaKrNd8HgGcTm98qeTVYKOAMUh3SOpcArcPmZoOn0A1pWa+zbGO+Hm0KyghQZQbqM3Vfj3XJA1Pq&#10;+EO5ptVLr2u0fTYwfV3DZBd6k2KUnrIrHnsWn2wdJfepFWsKQIzlloyYh5zi71J5oJwvZaoxLXxT&#10;7FOhc3XS11uxX7PBlkulP725flK+BdopCyyA5cCMBRZYYIEFFljAg7cRHgP4tD/6E3hls3760U++&#10;//KLrj7j3vkL949Wr6xTPiyDH6BxwxgvoCBdHtHR3dPN6vhNKV0+opf++rseAsDJf/hd7z36dvwj&#10;+uPv/kvnP/m3vyo9eumbaH31NSmlhwBAwAZEGxRzpXiZhtfXwoJlITtdRNiCpeVs2RNmGFJzwMwe&#10;4/xvHZwAQDoHhL9rCE6AsyE1yvlhkS/c1uSeXKAybgmGYcydw5YjsBMELUzpZ+H4nXAKAbZTr2ug&#10;Sb6fX2AjPfmvTceP+KBRdgBEHJTS2ICeNySMLy0x5vNNCHjtiwpkqAKBeDpk91mOV2tnfk6PoMGB&#10;NlaX4vW41/VU8lctbnF69ghqmUoLhSLY7GaodGsTW5gj3Ov3sPbrhWrt1CV/7qXqxii79X53FF3d&#10;IhkH+1jySs9z0YuRQL0A5y1azKsE11KGtPrKv+ulo5a6SV51egjswL8VXuqTKhHsRQdZ5vFHEF2m&#10;Dr4D6gDPXVigi3wrhSsa8INV8vu5kBd2pxo+xVLYsZxIOAR9IPV2f17bjX9agcDdA4SBrmOMVYqa&#10;WTIoxik45CSWLvLoq7XIGtmExhzVUe8MPSxDzeP8sIyuB7SIBqnxyfkP6K7DV/INqHVzT84B2806&#10;fPoTLMcULD7o+bMT4BoOlm3kBQAeYAOb+8uRgrfZnJnJr7olX+2uqstp1ZPl9kHB23hwY5vYpkBP&#10;8EAtf8HecaB2dn6fVFpRD7iecB0cGrrtbYEE6E3G1gZrfeAyh5KHBr5mOsb2+1rk5EDUcl/Kqr8r&#10;7vtSbutQRomr9ez5SXkbFgiAXeXGlN09R/YcSm4FBnS7cKMyWIHXt1H9eONzzjMMXIYV1U8eOlE+&#10;tXzjA+hDKsq3aXzvHaAhyxnx4vnztdKtwFRVVrjVBuuHANw2Jonz7QNtQ1rKSuXggCQs7VYMnPSE&#10;YdztU8AN6jraf+DZcrdEr/VsAfNAC7XRW/t0KjsEMG1sDt6Bft3BO7TB2yDWDagmJGDbynmnFB8O&#10;hPHQDLB31OgY89qjacZYOCD/W4cL0ECs6x6ake+zbX0rDs3othFbVAzJdFrGsvSKr3RWqyzClnmt&#10;OoLAOiSjNC+eblzeXefQDKAmHxSvdT00w/N99+KvFgEyaLbgBwTtWk4US035pTquyQGon5neyps9&#10;lrH919tUHcY7Ft90s0P15AcIJskbba0spakteRbELJwGlg4YxSseE+h1Ra4i5/vyepJg84HTouO4&#10;0ZuMxVpPImkTMlpkFcjzKRLXveZhiEl6X5t/daMCoOtmeRT7oimXLFIBQxO9l+WDACQbNIjaSJxQ&#10;6+kAG8uoxVTJ7cdVdDkQSaAeVbZqt0iH7Oaqy528QIxd05rHAvp/sv+GuayIdtb+ItpVXFopO8Km&#10;s+R0QTCC/yfGr9YFq3mtl46RUWjYDLOLl31f6WhqbUnHLGi+idXnhn969bs3CfN+1XEHABvP3twX&#10;MEF7LBVRtNJFAKmrCB84DTKAjetdDlnZH7m+8/22TGueg6HC6O+8SSAAt47trpulY5L1nNqSb9pO&#10;WWCBOFgOzFhggQUWWGCBBZrwgR/6SuDf/Zt43enD9ado8/LqlfW903tHpwDAD83I9zeN7wIS0mXu&#10;kwc4frhep8sntPn5d9/BP3hy9+jhi+vPfuf3/K8f+0n86OUPft/nX/3m+745XV58fUqbLyl2OtEV&#10;QHk1vRSLnS0Tb4FhwqnT9PlGWOhsAUk43OKMLvnrHWNaBmvDindy6kGCyELK5vTjBWpnj85G7efI&#10;Pi9lNpy++1aBemMld+6Yh2YQmo6d0A3IVeGRDFUNJog+19FkGD5tjrkObbeCwWaANWbH9Nq3Pb5H&#10;aV73g1J6HZYgfLKNMWuxRv7GJVJg33c8LMLrJ5HO2z9+UBZ2zPZHyfvO/M8qguxkdp2Y7nei4SzU&#10;HBqEOr+bSkst5gwyDciiHiwRNKgXm+p5yZdZcs26lnfhh2Vc9921wXK8M3rrvvFkl1l0oPP+IIdD&#10;mIwo33n0ENlaTB4IrTYHB+aZVRT9bmK8MN3OOzQhfI7vHPRaBbLoiESa4Bew6y7lhOF9IProah2b&#10;ALADgy1oBYh2C0Ln911kDgeLWbSAgcIBtS1RyaGmsApuguKvg9BNyhcAmHtYBieNd1hG14MEbvKw&#10;jJZcMnc+UcWi5bAMrrpZ5eZyvHJ7Q4tf8/MBN6xd77AMqqaM1n4q2mau6shlWmkH3aTGwduwZm1c&#10;O+BhJj5wfvX0P/1M8lM9XqDu9VjKMr7aaKQzTuBQfXtLoIiDQc5aQZ/q3g1oB5UBkFU3KLGzzZ8z&#10;qmfU33ERRQ27UuOjwcO9wn/AazkoY0eIOghDf3td2CXPIQ6yADrrDYZt0Rv2bUcr33V4Yde+vdG5&#10;6dmALKOF/sN0dPGt1tcHsL6rDqLINVBOQ1mS4SCWZyDVV/3N+G7whWTdycDfO/xDH/pRBVDfKhbS&#10;SktL94DxbshjqSiWDgSVXoqYKkDrZbrgA9kZHLRfAbDtvZ4bKadQVDaI3tydofLrEBsDSdokgJWW&#10;D9OvD+KwDuc4iD3S6ocMlh+6H0LSkLN8hJX9jHEoELb2OH/OY8dak/auAyqxTVO8rceB/ia6elg+&#10;RBpIdP1DMzTc+KEZrfS4ijHKVssOZsZSPWEyHuO2rMpfM28g+g59Oo5xLdusdP0jE5ZPJ5F9SEZp&#10;2iFkZk++0jKO3+erxy5azk2VE4H+AQ9dafV75p/s6/Cb7eMUyjOeXdh1DbdUrtKpThLZW3gE0wTw&#10;eSamEowOLwVqA2Zz/GwzwCFYAJpqzrfeza0Ctj+u3qjKxkslZgbNwIhjDIv9YPWY9Caqp0P2Ws6h&#10;VnkR6Cl9LXjTtF6LKEXzuWyyiVpvAKDlwCwkDzB+LaeEWOhx8jWa10UfsPSmCGjN20WHhC27xMuM&#10;p7JrInjAm+s7HJqxiz4n7OuGvAsRB56vNDSW0JmYPBt1i5iRH4hpdC5KtT1Yz2vqds68Vd4btkUo&#10;HKTfc126f406xHi2dD8n30zULNVy/6J9P4I514vXnW2/1lwXMab0QmypN+vrzjgX+dxJYH/ovJ7l&#10;7YkZdcld5NsCC/SFYG1xgQUWWGCBBRZ4NcNnfPsv4N4R4cV1OvkkcC8flgEA+Z5fN+dHtDpbp835&#10;fgdp5LybO49o9fRB2tx5dO1yVk8fpM3FI8ILQLo4Ijpdp3RxfXx4vvuXR/T4ZJ3uX16/nJxvc7ai&#10;1fkmbc5We9HmlfNNune2onR5RHSyTumauGzzPKGrR+sjOr6TNl/0heef910vPvngt/7465/8wk/9&#10;G+nRS/8OLi/+YEJ6DTAsPRCtAaxSSisi2sES19b0CsKYy4sZiYBVQu3MUwZTj80Exc6Mc/hYv9zB&#10;A1+2zRoMxZVcgNDvARWgMNs4h+1kBQLJygtnFWgn34o7god8or9XzCEQ6OizgimCwNoUmdOB0Ulg&#10;/ZLvmH9V5Y9Bzmh7vp9XMNqee9X/rtM+Qe426tz2iH4vTZPBRPLqs7S3mTZ/MBtDb7M1EMT3nowG&#10;hgaO3Wl1bflU5Y8Oku0c5Gf1H+n2GyKxgNn+4AWObnJvYlKZEg+llAONAaDPOHAbyfiZt7uae3ck&#10;1N4YWsER3FmtNnCv6uGoy6jyh2CaEe4ls4BJWrfG7ZTs2iYG4Znr6sm7wLXpAeN5agxEy7KuB4i0&#10;5+ZRTx+73Jq+rEMNugdydqZLaTjgz9t6nOi5P7G8Igim0/wv0O9Nnx14Z/vRZPO9Qwq6HpZxoPHF&#10;KkRb2Cr7odqRkobPMs+0hBXQhbFeDYdlKB6dOiyjC+xyWEZPmJJL5R6SnfK9JecyeOXqd90E3wBe&#10;gN8h6czRgeEngTzEQvK0JGGzm4QKU/N4vt6qgzL0/QE3Ue0Omk+1bK2UZJnH1KNZcRPZ7fo1PSYL&#10;uX2QUAcBMrmdwdsobfsU5RgB5BjZJqhn9k1ON0WTwndqc7R1yCLHu3xzi7voVoInD3YJeLuOHLmu&#10;zNm1/mg8n1W4SXpdJzhy3/pvfN56NoH73TJ4stR7tn6VkU+RlesZznyQ1LPxnRDhbI6w5jIdLLsT&#10;vrcStNKv9Q9L0VGT6nWLqOZky/ZN6n2zgMOCdzBDfu61Gek6KBp2gzz4dLQliu1gjKPW/idS9Wh7&#10;yDtMsCt4h5fkdzyte784BNWCSgsfzt4b9qxtCUv4eR0V3rQJOnemsc13mzrd0PX1mvcW/7Hc7WM+&#10;dGbTn4c1vQ5Ix9rOdA2m0ZhKYAJgSKts3IQt8/KyO9EOGOl0QJ4zN7gZw9Ly7Vgbpbr6xwHJTz3n&#10;KG68a7lkrbckSNYT10Y50TSy6NNhjQWQfZ6fhw9Msa5L0Xzo+QnnI3y48VUzBGMGS0zl5yqvU0YI&#10;ioas7nGIiLduVDnFUI+fXEZvehyAFqMIkIcZ8nlbiwna1GNH23LW3D8f01xYYmmKh63Xbhmd+Zc/&#10;RxQ9IZfIG8eWbtvUR+Yg2eDZuEqGizF2NQ24fi9KaNAwBMWO8qsakI32ZzWxNe8Lm2Y+elsce/a/&#10;3X/jO9a8jSXahzlcybsuP+7Ujf+dian0/dDYKnamowxMwz+dbKza16L6vogFwwalOn/ouG+1PQI8&#10;pgbGfs19vWH9Xj7g/esIxdn4IXxKGbQJNlY3YqxWsaeb+kDlsZ8N/8Us5Ab6FjkHNdZmFT5cLNts&#10;fD2Oc/4tsTIak+As9PrMb1ZskuhP3e6NJd9cpX2BBULg+KYRWGCBBRZYYIEFnh340Du+FG/+9l/A&#10;R+685vKDr/28lz/90S/dvXsPJwCQD8m4aRwX2A22B23cTccPjtabqye0+o33nv3qH/mdu2ef9gXn&#10;L/73b/nx49fixz7xHX/pd6dff+9b08Ur35g2mzcjpWMAIKIrbC2TVUoJ28MzEmoLihvv/NWQ5q1k&#10;8ShevagRCcXoMxzxM0Aa5yTSE5JbvvfrS3a5eyN3vfTZlTGC2iuWzPlr061LoErwZibPKSMW81XA&#10;Y07Tzp7uG+LCF6+9clhbvXFeLexU3v4gHAeI7ne1uUGkg2pfZnmfW2vXH9bnXjvDnLuOjB4b6OTj&#10;uBj5I4M4rPaHLULb47OkaZFWsbczv/XaONdlE+fEWG3xAO1Aw9noGbwfvrA10Uj9uiKZlnncYxzD&#10;C1pOVb/gqBYbzRhS1Ke6l7IjydlTZm0L8yq269LjtqQ3ZF8EaDpYwaDzK4E/hh3eM6fpa5axL+jx&#10;e4CAFS6LStCvms+r8WKSrZNu5x1yUCqOqgdju1xBQfL71iZyUfYOBNwb7wPRBzXvcBgDAOqe95p/&#10;o4dl5DR+ja0Q00oSlJ6Z5HsiVow1j+r06CYoeWwdltEBQg/LYHPWrT4so2eQMdfHuWwDS+f3mrUc&#10;1jXlJCAVq16B61UbDV7N1xs4kMHbCGZvUBvHuSad103ZvuDl8Dpyvdb7g4HH6/mq56kb3XRsyVWw&#10;Z53OgWR2wy9iZhdqpVeArr+Bw22DBCGPWxujrYMpRJ6shyuzpA56RyGF2DOgSFbibIdiNa674juW&#10;V/dJFcB6C7voxmFqzHt6Bs/TKmNXebKPLrOLzFoOUdjCrnTwvtPBjT3q3hWm+NHLs/BCBYStvqkD&#10;h8U3jfXDrPNX32Z5nqWvskGrOUN9gyS/47qYUKchDxKfOliJf5MD4gW+PdYEZ4NW/i0FBypdGRHX&#10;KcLI7tejP9qpgP7gHRRg2c+9NiVPoWj+80IWAAAgAElEQVTaIqP9AIy2SxmfRO4+JcAw+7YFuvV5&#10;PqCuYPmBtD5hfdcHmZpomqCWjc3H0wr1foI04K/tfssPELZBQjdN8bq1EbEjjW0e2xJLpJPcmGT5&#10;lfh9vclthXxoxkFiGyz/Wzc6aqGt5apyXMhFNfaZZ/hq5g2W11MHQATTzOK5amObkqHWMlsuC5B+&#10;nPzchc88H3kP+WfJowof1CyhP5sqJ5KdWvQJpJPlNxQHTBn8w+fi7bU+rKW7bOo+vqrOh2CSUjdq&#10;fsnzoUjQZQRBx7URVgmTs4b+oDcmTtKDlRtJD735lqcF8QcBrt+QEm1ZQ+WpZa/ctFr9MniIfmTN&#10;neydlnf8dekSI19kf7V0jADgNoD1briZaOIBeVZD2IER3pw38BmngRZbhGkazsbPaX+ULPcc8p6v&#10;R3dxK38EK+j2B89lXv8VO8XifzDd0PCT5fRwfWcq7foFt19X47+hI4oMAQ3PMtazsWYX78u/Uj97&#10;XR3Iq/KH6nTFzOsj+12mziD8Huy14Oncz4ZQnAMdp5SanWWsqe47ffiN5Bcayovq80Fe5sZSCpxK&#10;syw2xq+l4wjwOoRnngEd5XtzjLfaLRymrtI+G78FFgCAo5tGYIEFFlhggQUWeLbgw+95B156y1/E&#10;/YuPpJP16vLu5UnC0yfHm3tHtHplnehyWLA4WVFar4iOE9J6tZf2mvOm4wuiq1Ok44trl0NXp0jr&#10;C8IZgPWK6CgBe+DD851uVnR5lHC6uX45OV86JqJ1Qjrez/K4XCecHBNhM7RpD1xyvrS5oiO6k47u&#10;PNis8ejo4pfef3b+k79+Rv/mH/jE5/+tr/+pl9//xr+Dj3zwZ3F1kQjpDSmlhwBWBNBweMYKoGJK&#10;orJYiP3lZ2b0EIAVX9HKRmN2AFC9uBEFRKye/DwfrA0nwOioK4FjK3XCdw4cJoCwqpxAQcjVvpSh&#10;/piCgXGXnP4k9zHGvhWskp25q9EwLt/NQY0Z+XlzQqlzXtnWwjy/lj4XfKaeS7K9OXMegv3aXq9e&#10;qbFdxutw1cFM0rsPSZBb3vY0OH20U4+yM2ioBhg3KBBrJeViZCBcQS9S0Fmb+ALavy17+Mfb8Zlv&#10;VyqPlvH5RcR4B+q+t65zilfj3t3MarUfkLRKHdoPdB77gD1+uSxQn2nxsCsNZ6Np8IK+n18JzEbq&#10;1yp57G8xOIz7magBpqzi8rn4olclqVylbiKDJ7uc2N9DZsnKYPcX1a91tU39NNBhr9vdhXet9otB&#10;6k/xOUtTDgBh9PDkmZZtM8HS4+RG9CE9q6sZjeEfasg2XUcMwg6fRI4bvajHA8kBNhYgu1/Pe2iU&#10;02PjuCU/etCHgdD/Dd7ZjYztQ1vCAzqn6BQ8xkaYYBahIzHbsQQ6ZjmsGU+X3WEhdZfDMjrQbZfD&#10;MvgcDUBsVrMOy7A2TTwXh2VkuZYZq9LHlW8q00CzrWY1QJbF7/mA7yHzLPB4VfPpgQ/L0PLN2jDG&#10;ZSbASMlkZxEFrJu8TWa6jnztvglNQ6tPdDp/f3AQ3gyWTupP2z25g4zsJD/zsm9lvjm4GgXoQm6C&#10;Zg3g9ljmT+YXpUQlnd+Ph2JA+BUTZfk+lM/GCZ8us6xKWV5R/U3WP0bRpw7IULhqfDNu3ncZ5/I9&#10;jWPwuYapAy2mAjO17NBlWe+1nJkCSx+c+uP5FugLc/rnOoG/U7zmfdOqY2puWw7TAIBKZpbgf/WX&#10;ZbCWt9Zcw0FsfKKcZs8lZa5ALotlU9Nunp/0PFHhovAV71la7K8aRwE59/mZT9BaV+E+xUYR/KrV&#10;sq3jiY0Tgq8vWT6/GyCmZ3dY8unANkpBJfOdsoFbNgvR+KUw8dR4KWOJ2+Sqjvx88MP9tE1uHV6S&#10;nw9xaAYnmogHYQQWQgk2a2tfNhnl5gyWbyC6mR7/63cHPDRjm67sdGLrPlw+Q8ruQrpqrBzg4BeP&#10;Xl3lh2YyLWeHK5HiXSXs8+RKVrmtiWEu+oomB+A9vR7C0yS/1cO9DPXiE7LXjLv4dCy7CuhEpyzX&#10;MPIGIGWVbh/XDbR8a5UTJdcsGZbvO/rB+Ryp+QeQQ0q6dG3/YDgcbHy15ETmVdQiS/NLJctgZAqE&#10;buOIRt4Wdo2WqeqxopHV9kB6eP6SwHFT+JrG+TrP2Ym248USB8RpwONRed7IOBDTEcz0u8ZruZ7T&#10;qb8sXZinB/SXZWeYcWVuEz050GEMe3Pi7HKdOYvj3pBjRBM0nI2fMddFz/+V8gOUxuZna2mE84Al&#10;+yLWHFtzfcghP37/5fl9+65mj7x2kT8w7euwburB/9b4VYO+0gOZ0K6Ywyp3BliHZHSMpdE6vp5z&#10;ynykDlGweGg+Us48HdJ+NWYBOVb5nFfmgnFersrZfoCQfid1taqaUzw/JGPw+/KxKvqc+be3r0lc&#10;R9QC5yI9rxZ/a0DZ25uGjGbPQp+1OiVYJ/V8UxGQZXMRX1qPZLwt2q2VQODGfNgLvGphddMILLDA&#10;AgsssMACzyC8jfD4v3ojXjhf4+XHHz1//yff/+jspcfrq6PTRbd4FuH+9rK5ekJ0sUmrzenm+MGL&#10;69WvvPfsV/+D//O1R5uzzf0//1/8X1/4wf/uj62+4Ev+4OrBw/9kdXT084lonVI6TillE2YDIOVn&#10;WYlK4kFawt5RDgAVzFU7BfaA6tREGA7mWNDBBRVKPOjAyu+kh0Ax0OeA570fKmjhT/D7NYUg5zuz&#10;ghc28rNYwFVt06fh6pNR7fs9wdq4ZS307A1eGdzRZ72uPPt49touoToRVzVd+3hap5+HOPl6nv5e&#10;FiUNaAVx8HstEzyZvy9YY73DL5xoKGO/Nay5M7xkDG4/0Jn/WzI/iUuNV75M0HA2ig19IUwGTDTS&#10;WscQvl7NKJymAfoO6jlInrxPYihb+9f1QoUuO3QhyhujYTzLr6IC+5Xuhiqw1ilnLrRO9+7Cu5r3&#10;aFKtG9P0PM7pHEgPL3A+8JR//itVQK3PbX9dr84n1q5Zvuq7qPm9INzgk/wcAS2+Tw6/WPP+ocYP&#10;UPMM0I8+UMEc2eYT/FQHAHMSjGS0fjXBT5+PuGMb9foVjW2lkMzC3Uc0/onDMlLNP2SVBfXcaSGV&#10;85Alkzr5FHhwgHdYRkKaPiwD5PAbibpu/LAMfg2tG1IO8UGplaAs3yy21em8LM6zQC37qPzTB1Kq&#10;xzGnsbcZqhc6SKYc8wMaaSdS8r1Teu62DsvoumlnCqyNZlqG9AxSuRZYeh2pPz4AMH7Dk5IqCtPZ&#10;fXk+VYC+3iJIcOVy/svv+HvzsMNMY0gRxsdJIpQDMtJKjiOhgrEiOZ58vrBwtf40vnmm2v5/C/vk&#10;psALOrX+tIzQf7mM1l+rbAETdSzw6oEp3rG+78GfHm96ekkXm+TZAi5TCXLu8GR1fm/NL/kdMOhQ&#10;w5Rq6Vx6fhF/ao7h+ZLGXeF8vXmF4XmrwNJDtALE9Rit/CS/CE/90d9VypRXv9adboiY1uYDy2+j&#10;7cVDoujYxfw/vXmXjx/PfpGusLoOXU9VR/eGq7lfy/uufqIKGUlQz14fNlyYPknN9skoVxiWjhAL&#10;bZbB/5bPshONLR+S5VvKMtuzYbgMz+UCEGXWB2JGN4bR0vMphdPREtT6OfMksWQm68VkazEvMDJf&#10;MP4t/3gn3uNrIZZ/hstPDvVQr/PWvvdA8Hy7XehEfHJwZB3q6R6o5Zu13hIdcwBIOuixx3X6mWDJ&#10;D4t/+Hwr0KQ8DdgHb/DrfGSd8dUFtPwwdEuvWcS+q8oQDBWAJtV06CFvLH2hLNSmNrm2H6FuM6lr&#10;AEyNmwDQ8RsiriPVpJLfDjLbiQWJi1PVAoyD0V9VVq+/AvnXW7MKHNet+KjdmmgRxyLavghSza8F&#10;yQh+deYsgOnk8nN9393f7PV3pOzy0rMNU9JgqIsefoE8cJ30IBjjq+33WxWbXJnkxeJfD4kG/4fA&#10;xPi12ibSvDYGtr0TTMXVewf98sMyLAjR56ZirkKBlcl1Fq7DFLyyAAiW8xodZ1qeC3JMUpUm+lyQ&#10;ZXyw1vNj+lwrQxj6fH7RVSFCV0V7DhiRqcvpwetT6deAyf1Ok3sMOvL5AgsAOLppBBZYYIEFFlhg&#10;gWcXPvFzP4DHn/+H8brTh+ny9PiC7q+JTk6P08mKACCtV0THCXSckNara2u0OV86viC6OkU6vrh+&#10;GVenSOsLwhmA9YroKAH74MLynW5WdHmUcLq5fjk5XzomonVCOt7Pwr5cJ5wcE2EztGkPXHK+dHxF&#10;tD5BuntFOAVwCqTzKzo6vZMoHaW0uaLL9/3a2Sf+2nvvrb7iaz/+6d/19e+ms3/1b1z9+v/3k2l9&#10;+ZjS5rNSSg8BrAggIrrCYMGkBCJaZauSioFTsCW2QDG+zq/EooR4ngHWgrCoY3+QgfkrYbhzR4/1&#10;q0mjDywHHKwqJ9BM5OQaj+Fc3h90YXkXiTZ8afg1Vr0qQ6wY9vP2EX2u+7qDc8v7dQLd5zqopD4J&#10;tw4gmAXWJpl8HwaasfTroZ+rjW46n+KZuaADkHoFfOsxPDxX7J3FW/lM8onFN3uDtfBaCo/gK2tV&#10;1ZDRuTutX5nn5bh8MRO8zdVBPOD+grEIiGJ/Giz6Rc1zltzL9yGgZb5qsBdvobK3fgV6PoqGDAiV&#10;/Ts0kr+GcTXpaL3bH8WtPKo3XOlfkvSmX/5rjjpggqJo2Zqnw/rM41mW5o1b3V+ZOD1k19ThECG0&#10;0LgaQkqMH0jalOyeYukJvT3B1dsRRI9RFrU20VZz+zZRjBctx6xg5BiED8EnYF3M5niP73OV+VfM&#10;dYzSruVEQXeZsgXrsIyCQv5Pr3MPTKObr3mnG/8Akg69+WisFJI5uILImCVhqHu0l+sDBzw5Vgmq&#10;4CZMjD2gA90sPluJtAzlFz+NjWb8V6R1Xu8Aji6wy2EZvQJRciCCkDtcoKt31hq9w7aSPzHaOFa5&#10;PcHizUPSWKNj6Pp6c8N4T+OeJyYzi7kI+c6ae1sb2iw53Z8ADo/nq95Af6B+scGyaUj9aYPOGCu6&#10;KExnb9e9UwG3CxIq+yv7gMsvJWG85+9zOgiDrUWV7rn9ZhwPYAdk8O7ie7PKGGKk1EHwFh5NXEs9&#10;I74HHmG3D1pj2NoUwmU0/2u90zKlBVZZVdn7NXWBVyG0+DDf71POFH/zZ2+MWHCjc+YNA40yW/j2&#10;lGzm6xV67ULI8AF4eWL+kGJfxmuz+UnMTRzdrApDrom5+ELNSQ08bw94eonWZyw9pzgEbD+K0gGk&#10;jyXn4ZlbBZiZd2xjIHg2taUnd7a1m2hm3YfZLfla2TnEdDaCuAfU+AEG03DbJ+Z6slXHIfrKO8RP&#10;2yoHkcGMmJp4nNCcyHwYaJbPNB+FktUpY7m95Izne+vuk5N8pe1jkU5sDSjzoDpAI8tmHbtCAw27&#10;86/Hqx03uA4VoJb5SoBrmcw3fxJ7rkDL5g4y+sC85/kZteUolgm2H4hnawNkNz9ma4zyaxTUCwSo&#10;J3/UMg7qEytuwyLmbHyNedmjVUR1Dv/kq9nsTMphzJGRr9uaHdB5bGm/GL9nTKJFiBAreoIE6gwR&#10;qDptD+UTLlPZ3F5ooMZQwQ2KHk2CBaBpjJt8HzReqh8/yVMQ2FxNkjyAHDuZltyGFPN8CKpavik6&#10;T7Km1V88PQJFg0cDx3HrQPGsh7Wb6PFnIM925tdq3Iq5akKOoU3DENBrNjktjA/YmNI2DmVdFrZ/&#10;IKlvrTXzuehZbe1wcIy1rgcY7AHZPC2rsrwKk1Ue/4fQQI9fJfS4rLMIMSVD50LHtte6l/Sz8CZx&#10;nW18TfJ7qH6fA579GG5LGhOwkAPlHykPe/ryOqqEvG91zKmuc6vXj2Oa5yfW7rg+59cOfa4NXGuu&#10;04EQBRfdKUCoTsqv+T5Cv9G6aE4rc7rH5/m5I58vsACA45tGYIEFFlhggQUWeMbhh78FHwfwWd/5&#10;s7h7dfLkhfP11afOru5eXN07Wp2tEwBszo+I398ovgvsBveBDZ5sDxp5DByvXlxvHpxS+pVfPPvt&#10;Xz66Qy/cSa99+3/+0wB++hP/7Q99b/q1f/QH0iuPvzmt178fKR0DABHS9vAMOhrclonS4P7YWkkQ&#10;G+kz6Gexw2guKIMqeAHYW1zjgTVORnivQw/LsOzJsBFprdRyz7XR39oRwDfPRyF3Q4GVrT4fgw9J&#10;5egUPKLbGerMLZVAODCys77Kxh0ePK9X7hwUjXZGtL34rMZf00nMMa9bXbN5HZSkA+9mgdW+0A20&#10;mqbK2ScWLDheGPlClwFArnTMwc9pa+BCptVPJV23uZK9rTkusP3dN8Ba/aUWMTVk0T9Fwyjwfq0j&#10;KhCj3UiH//U7PndG8gFQbYJiDurExps7/SpZJ4qP0E2ANm+Gz9OWnmL0lx63vJs1saI3wLbaG0YL&#10;vcjg8F5jiNfM7DL4PLAWJvXm9A5Q6WNqzQqwpj57bu+i2x2CT6ygC04EvaHcYqfCVjuUEwXeHMjf&#10;RVXF+tdPl3qBJz4Oyj8C2f50GgqFP88xBsq/3lD4SS8c87L4fScZJJpgzFddaTYUXfGB/BXF8q6a&#10;41kZLFByOSzDEObQ78hmWeuwDB7MwMupAh068SUHj778+YCbzWpeszfjIL9NNRmBNim9zT663oNt&#10;MMug6WxtHLgFmwBH2EVGW89srAB1diud65JiI5FXt1uA+vaGgdtNoEoWl8Mz1IZf/r74iSg/5+/y&#10;N6w6RgLrff6GbxTxbEMO3q9IWt/JgPtb1BeHAG+u0uPbe7/LuylbZ9c588bkygKvKthlU9OudnrE&#10;OGgFcj5HB2lYMpjbBeU7ywefv7e+43Ma8/Xzpb0xP9g8s/3Om4/4/KZtmCl8+Ubt6jD6Xpvarw2W&#10;/mTpN2Dp/Fuyi+DZPb0rgfE9162s+nV6Zzvag13tlIMf0jCgYdgt2qao7I28KVeZnVbow/he/qiC&#10;ZZcfxFYvCJJN89Z6Ux9EUBGz2hAGKWA8G34DxeZCKNXlasddLiu0eQZNvWt01ab/J29Zcg7N0Gvg&#10;ap6xx8kKCZtip3fxjXNaWb66LnS05KYhR00/eMZHfmrL4E6y2eO1TuD5G2te0/rCkJ/pD4W0qryD&#10;HZrB+SyUr1TDtWyyZFyuesPTjHIAo+wIlJ05PJg+1+EfDpoEFq9YdcxH2OATIJ5ftoWiVgy38lzM&#10;hTxbJU60/MoQJHc8+dJrnmvxPVCTSzSzRbBgOdxJtyXYPr76x7xqWbv9FkiDn9ZaY4qzu6y5k70j&#10;kv1jsuZODD4DRYNHA/mWyzJRLZdFzSZODfIAWnj6VaQsS7CZkccbss/LcwLyD/pYsbghMt3y70bL&#10;remgE1Y3e848YMXhAjHzfUs/DBoDXhx1OTQmqaYw3RA02B1srSP0hyh1+0NttAnm5nqhhkIMT4YG&#10;QMe21/0+4i8PTJEb7nOatgX4fci478jzbZmHia5sfRAh73fFY8/ihT7B+pzqPt+yfx3rouNj4vwK&#10;ma8h2x3R556MLjLeK79TR1TVxOs4li461oeb5fMFFsDWRbzAAgsssMACCywwGz749i/HC+eEj37g&#10;xcv3/cCXvXy1vjjfnB9RPiyD3980rgtcE+4Dm6snW9fL8d10/ODFNV1s0qf+yk+/8Km//dMvPPjS&#10;3/eJf/4nvveHXviOP/PvHX/G53w1nd353tXq6P0pgVLCcUoggDYE2gwB0dnK0V777dUzDBvBXbuB&#10;41gCfOfHtUpXzVHGugj2ItRGvjAcybnfE3QRHdZ3/IobztqWI2B2f/OyBsOeYuna6vMc9LdLGdqh&#10;0zxcZWfkVBnhGzG8MoY+t5x9NZLD98H83rntrpMHo59zrJvdZh+348jrclCATptd7nC1gsdKFAts&#10;+aKdwHozWVTfW8F7QEzfN53uxD+02w/I9ov3Qf3fPWjcW4Qd7jX/G2s23oExYZPSPkH116uAF4qq&#10;ka016ZLmjcc4OWBtzAKyDCNXVo2bs7Saphc0OoAevyHQcqwbcouzNJd5LgTzrXfYTUwl7OrMvxND&#10;XCa6DD4fDnTwwdRBBQlSPPtTn41P+K+aHIRPcn2OHpd3xei1K81OBHve1+WE4dugQ6hMGYrMNh77&#10;Tx+WoQN8K96htm7RZUPElK4UHpCvGWXFntm8WR4N3VBExZAql5fN8oQ2waAZ3zjYaZNILZ9WFd95&#10;h2VUAUKK17Zl3LLDMvg1tG7UQpsPyHpQShZdQa6iapbT5eh6KGfqCFYAf9eA/gYqhb/k3GoflrGl&#10;t7UnwN2nRHUdGXQdOv0g4NEfsNNy+o0Al7VaNySVDnnVWXl2MtLBi9Bltuo2C7g9kCB5kG38zRvL&#10;+F9+x4P++IZnLq6AcUyUcbFSf2rcAPV4QQJ0AGkLRwtfbldyfJ8r0MGiOc3647qCpzfoP6sMDl5Z&#10;CyxwW8Djcf3NruOl9eeNPY4HEG8fPwOgZbQ19+S//N6ao3jePBXz3tTzVNHd1BxV7VPLhSSUQvXa&#10;qT4cg99bh2sUHG8NGHqTqyyBpWN81qqPzg52r03ka9Wv674B0DrxLvrzAce2tin0YYDWJt48Xvg4&#10;4WOgNh39OjLoAwm6Qito3rIx+yIjCQjYxmKxv8dswp4He2byp+ok00fQq2nUpnFH+lp+IMs/BGJy&#10;FqjsAz6v5HIBiDI92z2mIUonttaUuujLnMEcOToGA2AwyCBiYjgvVmVZk0Ak+oy3DrC+YMkym9fk&#10;sK6GPcvvxVeE8phFi250MuRNS8axbLVsmygnCm3LV17wiht3lt/B4h8v7IIGumTesOMSAkGPp262&#10;iZYTXFaktqonZA/YRx10w4PIZ6o7XvO9bh7/vNDDa38Qnq01pCDeIJCYn8W7Ye7RcSEVqYx83iHt&#10;+2I5KcysLhBdk29cBp+JYkPGd4xL4O+mm3ggnrUgSpa1YgatKhSbTMVmz4bea2q6/aJu/S1qsZ3b&#10;2YrZnIWfnlCjdSBbjyv2hMd+pdm+rAoBr+9DeEEPcM3chjIj+tWifwcduEPbPf29+DoU7+r5p5V/&#10;PnKGzhLJ880g8gGs8Sv4weGZueAVEVG0E29qHtRPss/1/BgOnqwMHecDtGQzqe/Gh7qcKD3nOunX&#10;K9xMLf2s9fPxA/6ALny+wHMPHaXJAgsssMACCyzwfELCwzd/CPc/5wle+y8+PX3ldy7v8YMy9H2r&#10;pHLQxp1HtHr6IG3uPLq27rJ6+iBtLh4RXgDSxRHR6Tqli3a9FvB89y+P6PHJOt2/vH45Od/mbEWr&#10;803anK320sdeOd+ke2crSpdHRCfrlPbAJefbnD2h1fndtDl7snsZj4HV8d2UD9K42rx0tDq+k47e&#10;/BWvPPh9uHrle971mic//2NftXn8+K10dfWHUkovbCulDRWLJlEiEFFKg/FDo73jOfbmqq+5asPJ&#10;EQDyFzmMX7XMzhxm6Iv8JY2EEyAIuZF83J6cXTw3UPUGKMj+XCXp9NX9zVdmIpDrvHkegHDAiT43&#10;FpCs09e94JEw6MTrQ+FwnbjWrhdK9beCZ4BQE7VH2/M6jdo0IIOGmAgbArK0+HL55tbzfGPxCuR3&#10;Lff7A46MD0CvoNmT7/m4VU54zeLWL1EDHee4jKDjyA+jgzWhaKcvpHgYPm1tTo9BzWhvB9k/VAaz&#10;kd5r0i+s/KqMPdGyAhe9X4fMssry0VuyLuzXGw/SV5rWgMGUbbnVlHtACDGmxmn42PUWGpQsQ/1q&#10;5zKioWNggjcnA9SO2SjDqX3oxjMn37huvut8ZbGCWXanec+CbnPgdJ9bvGOWQ3ZgVLcDDHYJxu8S&#10;TJ7BYRQrmEcTkKDyWfNvB57yAoA708zavKDTATk3m4dlDLTb5bCMbXqH/tdBJZaN0ov3tDwDHJkG&#10;VDoBwWczTJSbn3vLOesgEuBgfFqhw2RWy97VchKQslKnyS6yedb0v/WkvQZNY2+u5nCAPrGB86W2&#10;YXR6ThvyXCcrfyb9wrCdpuq+LcBsLZHMfEIZrMAv7evlYmr8hpeLLemd9/kb7m5r4efhqL+xcH1u&#10;wJOZrQ1TOr1VtgcHlNcLLHCjsGvA8a4bNKzypsbhczTOxJokA0/+e/NFfmf5FeU3vI7td1PfcN+K&#10;BgtPD8dQn2UYWE4SrfNYepHSvfbMXhdwrcyHBc+20Ru7edoBx7Jlh/ANuDotrxNu76WNY6Wlob9a&#10;dVi2Vlew7El9SNFB+sKwvT3fUQZuRiQAG5Wu806V26t5msaa3zvOWZbvMWFTpyv7Qq83AdJu0Pyb&#10;sOnLu5bPSR/s0oWGnMHyVRnM2vfEnR7EcK/mP6OsXv46oDvNNE9puTZe6+FYk68u62B+dH2AUygY&#10;/GItKliyTbDJRDnRfsoD8JDFP7acspvNm6zn0nDe0faI5pkwurTkj6FDOp/UZZkfBKDr8ElcBbuN&#10;H8AeO7mMpkyPQNPQnzrIWwCw1oq2L5So2GhS1YezVz7GMHQdWu/Fu9AvZ6LWX/7X+pIhh5pNLAqt&#10;98FMBBvyLFSWYUpwb283MJvXVR/oPsdNKj1D/bDllp73xXwfgB7QXQdy+y/JmFtLVgFtWTcPsf7y&#10;us3cihf0Imk1/juM/c5z1bavN3K8JkDHN5j+TMdPEoNcT57n43Wjxrnq843u8yF/SyDORK2X+iP7&#10;deOuXVLaKimtPs++hZB+L23u1eeOjAdGWpcxzr6TH8BRXGeg1XeM63UI8zCjm+LzBZ5rOL5pBBZY&#10;YIEFFlhggVcbEF5+D/C73vqP8YmLBxe/9c999tUXf/SX7z06xwkwHoKxOlunfH/TGC+wB9wHNnhC&#10;OANW53fT8RnW6XJFl+/+mfuffDdw/PrXX77xXd/ztz7+N/C/pb/5A597+eFffSudn39dWq//tWLW&#10;EtZEQAKtCICyeSVfRCzgCUc6ST9SR5Ab7wZUuJOHOf1KHrXBpSNyQYVY/ZPYa27kqmw9kTtgsHF9&#10;6vEOfV7aSKKcMLAOTQihhzceh3Td1+V15mePZwKhU9u1M6fajMaLz76uNDZdO+7CN6jtE7B/HbDG&#10;sqgHTXGw/UYt8uS06EXMqbR9iyjWtsMAACAASURBVDecryVNr0+A3XOHp4ao9rc2doQGYWRQjloW&#10;NA1CRY+DbCq3eD/csd1opP7MyupOgEE8qhaS9DsMvFr5nsHXYXxZF7ZpytrQEB5kq8tRQsrrTtFF&#10;Di6ROlp3vgXavDukTQzx9hzeQY7rubxTsF2GSiaptUmRN48hqnVAr/x5yLL2F4Q78Amfq/RCPG80&#10;5wt90EyRLTuUE4b3YXgGqOeynDZe7cMydJy9xx/dgnyBmh7dD8vYgVEEodL2j1ATbHL+7WBbeLTp&#10;HHRf8wBV6UA9NwOGDkBGPuOwjG6bbSxaHeKwjCzLOC8BbVlksZjFZkAt32DUEy3nqjYyuh2avhY6&#10;FZ/JQ4By2i6HZXhktHjWOmiIp3cHrbvq5xvqjxo0g2tDgNh3kN8mDLjvmFVllzJc30/ULd7fICj7&#10;yDsIg1+t9/kAZYBtBiLJ99t8OZMcJwIlNj64/eb98qP565IKR45n9m+8qg/L8Majt5Hf+1a/ax0C&#10;MCUHnqNN/As8x2CNmww6SLWVv5XeytvVb3r7QMtz6wAN71c49TflOz4vUn5Gif8d80PqDlklclVz&#10;kvaygaf2Vzbf34ou1TrPYPNW78DS2bdE4tHUxXR2Tney6t85s92kXqBtG0+H7rLxdAf0DD8Q15Oq&#10;jW40qsGWjWOnkVtfrsN71wW0zyinFYTUu36ISKJpe9y0zyFZOR9sL8bRHuVGk9zyy3nX6KpNvxCN&#10;MjinEwn5ah2UkcHa9AaswA/NiG+IwadWejgNeXmWvevx0vC6THijjSiN6LxBRL8LAm/8dqCZxWum&#10;f0fJRsAaiu2DhEJlo8dDXfjKkzkqzZJtYv/URDlAHCsdaL1q6vCoLKdcNMsrm0fCeQYYbZlu+grX&#10;6Sz5M1Efo0ktX6y0GdDSFcLoogQHYM/fXA+omshpWiGKEFp4ui5Pm1tFnoMN32CZx2WG4p9Mw1xk&#10;xZiYmx1ngaY16xCrK3h/ZYRNAykIWvptdF95ck3HXHF0ip1XKbf8g5kIMn7lab3tLzeWbriypukY&#10;7PA1z+66peq3KbtGy62W3IsQW3oMdIjRsaD4sJJILKQa7eaGrIvue4F4BA1043Ja7nOnfLFgauEX&#10;NPY72vdJtX3oSdbvNv483kGvBYOXMQu5vjy/LTOPbW+8D8/E7s1JEYi3D42iA6pIzmAuYzVBrkmW&#10;sT72+Zg7UM4TuvJ6ZdiWerO+Y/R/lc9VXPeHzmPcW6MW/WvyOTApGxdYYAasbhqBBRZYYIEFFljg&#10;1Qn/79t+D37r9LPxaY8/uvnU6YNHp8d3X+GHZQAAv1/gGYfH28vRndPN8cPjdbp8Qh/5rne+Jv2T&#10;n75799/6pl//wl/7vu9ZveVbv4He8Kavo9M7/wPR6jeJ0lFK6QgpEQgbAjbZFsbo3R0gwuizEmKc&#10;G54ztjxz45bfsoDqcaFh/EAHLu+JnIRAO7oGXjjVjjy92q0dI5YzIAw15szq0OdWeitIvbW5cj5y&#10;ThlBbfeZiDlmrSjJybICcOvZ9qTHKntFY89ZLFxY3un3LsFCXqDQviDW2fR4dRaueNe6Ozzyx3Px&#10;cxzY+X5u8U05T5I+2mdZ/Ht8oapD+63NwkCgE98b+9mp67ymfLHxCD/p39swHQIennkRw0gW3bwL&#10;o8zE0NgMxXUMHXBmBep6QZBhh2XoBebgOXqohF0dWvOqyMjK9RWPWLPRPATftla1ss6mPhGyK2dr&#10;KZVB/dYKNuhwWIY+wCe/s9ojuh+jnu4t1IXO7bzd3fgEkr9NZcbgFQ5aGWqVEwUH4hmg5hsA4kog&#10;s8mmnB3ydT1EqiCQfD2pW5DTDoyigzuK7FGDbVKGwUifi75BmwNsWKhlU324BSDn6WfmsAxvvu8R&#10;YGfp2+Y8Psg0aw50Wc6Qb9VuJxgZA0FvJrV49BABjBkdY061gj4HJM09Sbp7ZBdl/q3lrw6QupHN&#10;/bovLH7n3x4cOCNbjJ7TNMPTflnFNanM+sNG3bcF0ihfge09/4VF/affA8Ocn+WCssXEOFipP/Y+&#10;f58h3/J5IV893Cw8eb7n4pAMYNSJ9GYW/qfHMpez1p/Om8ErY4EFFrDBGmtQY2eX8brLWOU2krUZ&#10;5FUKWtZbc5eYG4z5TcyLRU/bQhXjzXW94QxFrutpHyWlrBUMeDbmNwtHcZgGkph3bxYsRYnrQPwP&#10;LB3js1aVdlWtEq/3Opnz/YFBz6OW/cjHf+uAnWjUMPK9tkW0bzF/V9RA1PaOaaIO/eUdSKjtnpD1&#10;5GajG/2h7Z2u/eAQ0nouyjOkDWOd45omOih6HcBsGkl+9nxQPapG7R8y/VA0ymFAzh1aPudyAYjx&#10;YW1simuIQTP93IWGWthyWZpxg+Kl4Vu5yADFmNgyLA/pD7YhLL7jYznYZpnyRZYN3mgP8e2+mnrd&#10;pRuPcTp0Xb8DRB9765G6WzjLFdZTH/WSZ964K/XG0cbrc3FNqMQ4X9614rN4md34pmusgsUQjBn0&#10;PMjFU4JKsMqIQPNQY4jpAOZ6JGSTuOguV0+eB8pDL5YnkBatGBF52KBNqpZPMGVjbT6WuUTU9E1t&#10;8hNg8y7LH4KimhM7rLW05rLdhmdLBgRA57VQQM1PwvHNGu+ySW0bjSUHyjCr/VH08OIoso7oVcNl&#10;VkvuzYGWXhgir4jd1ba0hkolasi6EOja9zvIQIA3VvHKAebuA/T7Lq/5/NVa/w0Z8715XvCm1s8h&#10;xy3pfBM8Mxc88kWQVctnPlYThG7CofgehJyXciMCO7vyCJqqMiwjl6OhY1ei7X+BW78x7v5Ag/bX&#10;1TnRtc0LPPewHJixwAILLLDAAgv0g7cRPvYXPh1315d46fxj5x/4zX/68t3zl66u6MkKAPIBGvn+&#10;ZpFdYBbc317oZJPS5YoA4PjBwzUd30lPP/Whk/d92ztfd/zwxfWD//LP/tTrf/T7/9SdN3/5V+HB&#10;C99Bxyf/BxE9TWl7eEYCEhHW2YIamCLC8zBeKqN0fvF6AwBPz4u8TsZm62KcOujmM5GFUJ3uLeJ6&#10;gSylqI7iIGqxqeF8147c9i9bSUd+qCNPQ0jbJ5yvlgNatH2CZ+ZCx7a3HDt5g6T8nrGygVZ4AEfP&#10;U64t2ZnBSre6trXgEwGdF6xazveyNjsmjjDl14ts/3XSrw2tsT9Rh1jTrIPkwqA1/kMXchuTqjfn&#10;UnWzQ5l7ooZx3rE31Fp4jUPZ01nKJqoIaPVV9yDngdY8EEYHzALG4iNGIlFQfzXRjORbiyETu7JP&#10;rE/L/K3HvSojBFVDhncK0uRXnp7n9OuoqV2Df71DVUrlQbSxUK4W71DPd5bcM4M7DGJGwFTAfhC0&#10;9P5xowR7x2J86v35SZQ5FTQcAq1AvPBgJy0vDCErCJLkYnD+zpQ9UM8d5gxPn7yBwzJ0OgBnbt/v&#10;sIxuMBV032u+z14kPm+3NrtYU5o7xRVFyS+390YaoOY/S/bpzZ+9UCm8ZR9kIe9pkoSV+0jxsVVH&#10;N7tisvGMxvxeb8jt3AdtSJCMrJ0TVjrrqz2zSrnMPyT15xZwOyAxHmcbwvKzdwBFfr+9Gf5JzPRg&#10;/F7GgbOBeLTPWHGACFBvbWLeZaPzdrqlW0X6ULDmGr1pnm/00Rtyd9lsr8vgeRdYYIH5QLDHFtcv&#10;9zlEI5fhHXiT4VV8iAaX//pgqNahS/k7nm+rgqdi4mlXmp73+OFQ/BvueshqPUHaPxaOGRdzPs5z&#10;+q3pSq33XEdXkremHUPGN7maKkMrsy7owKDtm9bhdOGblidQU/bH1MGB4hANZfvwNGlSan/TlL11&#10;APD6Qx9g0hUYsSwiVveQw0m7pwqLq3JzOdqP0Kt5ns+py6ZiVbXhJ9r30AwAFb+OtRzAH3VwGmp5&#10;ntN4ehounJdUGdofum2MKgsIZ0CL77guFEwvy/9t+XNa6zJAHs72odbd1mam/MRR4G6aZTzC5Rpg&#10;slwlz3Q5kV17gAMAALvP+RoLVHOBen7N8smCUL6x2t9lTUF0ev3aEh+aV6pEXX4QeLE7kfRojR2u&#10;VnPxWvCpbnThMTha4yKYN6p1Il5VseV4okEqtebkHboxD3R7FR/qaiqzpJU/sL8sCJJtkzJHy3eZ&#10;GZiSAXOhJcej5LvHT9oZnu8rNpH5u8VnlAo6zPuiPmXH8NeWzOodi9Ex/nDUeGt65nm9FV7aknUh&#10;LODpN2FgTkLjfTM2tyUcAqDjPLXF3D4Aoeh1znxDybclwqBnzG1r/txOvo18ls1p3e8Jk3PuPGj9&#10;MKXWMczDkAVqgX1eqRKc1+fW0RJiRt3VB94EEND2rmO8UYbmc9EsYomWst7Jh7TAcwNHN43AAgss&#10;sMACCyzw6odP/NwP4PHnfQ1ed/owXdyhi6PTY+D8zklar2h1tk50nLA5Pyr3ab09cCHfp+MLoqtT&#10;pOOLa2vmdHWKtL4gnAFYr4iOEjCUf61yWL7TzYoujxJON9cvJ+dLx0S0TkjH+1kbl+uEk2MibIY2&#10;7YFLzpeOr4jWJ0jHV3vhUvJuaMClbtPR/ZNNulzTxS9/4M7Td//GnZPf/S88/twf+SP/8PK3f+/f&#10;vfjEb/7vOH/ycUrpIW02b0rACiCiRBsipATamqIpEdG+OxSZQWUFsQYA39jCjfO8YaUY9ysZmFx+&#10;rZ0AwkoGHEQ6t7TPLKRoXaA2YId78Zqq11tCrEZHQUSfWEHP+X5u0WoBvlqUz33O2l4C+/S3kBuQ&#10;Z/d5y3EbwuvWqgR7FtGQGPsX/N7jmZnQue16Q0Hdv6z5JR0l/qVrvwO1EytSxpkRKiT7Fxi7doV6&#10;8b18qhyD0RvPrYCMcDlPppyfbj+LzOjRfqv/9f3eMDH2eTP4fFNed+b/DF03lE820n5NKquQgWJw&#10;zEZP6hS1nMrAg9SJN0EtSugFiu59FbaxSBOe0xpcMNfTUQE1d5U8UThierG1S/AUIBtLPrkE73oy&#10;wCTeTFQVPTrJcu+wgnF+Q7mK+ELyy9i+ljJuNrTm9yi6JNRzvTdXZb6wfpkRGL/tPecBtr7f8VCD&#10;Kb7xSLjNC5N3crnWNQRagc9hMldUCFvA6vTEZCpGoiHjCyZ7tPwyJ9cg9BnfHOyAEYsv7M0EkYdl&#10;hMuq0hiDVlNB+CH1DtfMN94OpCyH+CaFFrsCsqzKHmLlUoc5UbSR0RCodYeOPCrQYPNdfm5t3toe&#10;umaT0NzXxHhY86slf7vxsgeenGgFw3fuEwNJ1AytdTdthwzpM7JKuZz0y0Zmfr1BKLzI+I/SMNRH&#10;/gNGecybV/wClO2ooVzG+2UsEIBhs3AuI78HmIgqYoYdhJHHnoEbgcqzhx+3F19V0NrIpIGPW/3c&#10;CoL1vufvFlhggf5gjUWe3spn2dW7jHsON34oVizoeaGa49hck7+r5hlCZauM8+K2nqIyY5wP81yn&#10;50pi36dSto8jP+RX48bx9Q+1PzSQc5+fW7oTUGwPbbfo7Do9gfGul7lRbw8bvAXaf6HX+m7AFiro&#10;MDpYdknlPxKHDNjjgO99odJXqaqL22G6rn4NpprGWqZ29pswZLhwYMo1LCKWLAXyzwpqV5MuF2Sn&#10;95IjHg0PQFvLxt6mK39VsXM83mayX5VrlhdNxF1oGA5FuMKWkUM6kfIlDbdsrI9ZSV25PA6Wwx7N&#10;OvFcS55JPsvf1L4kLR+rAzcyb0bxWGsMhtuChrwpIo7Uexj+S4xEa5XD02ajbNAj3wfzjvZHVrKL&#10;qGqybCNVvALUfs35yE7wTNi40p1vvCPWz6ReE/tOfNBB1hxCzkzxPBQthByGetD+zWCadOQNbvdw&#10;+4fHeFhiQpKKzHjH7fsyyc8Ej66Md3mSei3512Tu+dCZby15lO+LXLKGeHP88vQgeaavoWOX8ROf&#10;8HeZ7yDnA1lqkB7gzfPR7dfyKbffGgdi6LR0BpZnX7BiljrFXljPPC6nkIePfx5Xn2UUaptkP6So&#10;9j/o+1lg+WHYuBWyNo8Dq00dxr5l++f0AND6HNTzZFx2lT9wzHfleSXvCFLelTpG3pbxiRM8E4Ba&#10;VVQQS6VqrCbRt6LPmf+55AGqvg3zJbg62UwZAtRCTMgu3d+k+tvqlMC5veMY35YFsS5QZHOZV8s/&#10;Bn+zd9sPENLuBZ5rWE1/ssACCyywwAILLBAAP/wt+PhffQtO7t/BgxU9+bxP//jLp8evrK/oyQoA&#10;VmfrtDk/onx/s8guEA3pckV0sklHd043xw+P11ef+uTR+77tna97+qkPnbz4lj/x3nu/9v3fvfrq&#10;b/lavPazvp5Ozv4a0eq3EtJRSumIUiIAGyJaA0DaOiiuxyPi62xg9g3a0MECFUpWEAHPnwJw86gU&#10;MsIsY5Wlafz1qZmmM0en74uactJ7AY97gudsm3vibdgi7HXS94LsjLCcr/kxAdUqW4UUQh0b3sJE&#10;RNuLP3LcRM4qqEZDFYvQu981RAey6PGsg8Oc4TymOeMvauNs63T7ABq0fnGEO2uND4brgdvvLeDs&#10;XwG7WmMf/nCmmv+rDyLA44HQoJxmI/3XJc2bh+JkgHXYRa4jr5ta1Y5r0DYuoYdltPoqpgI0+0qP&#10;WTI+LxF5g5yrNtpGoNkIKAjl25a+dl3e5TJARyfMRTPJq4bARdi2Hkei+wHZ/WlCpvH5PQZhR75H&#10;B2Nagd/yg5pXzOGVaoJ5gmcuePp+h2DeqV+soIFvPBLm2P2pX7/Lz3GIM3rskj6/QrQFbF7wHWyD&#10;YidkonHetnAzygpFn9V/kIOMhqoqvpCB3b0Oy+gC1rg81MYZbX8Woa3ncJLsk7BdJW0dAlTxKuxy&#10;e0KLtkD8vOChoeRgS54BmW+nSbjND8HDuj5dZ/dNYVXjGa1Tqudj6wC4zv1hIAnJxELBddKHd0w9&#10;vG5WP7NVAP/u0PRpQELlp9X+H/5L9vrX60e/AEm+TpL38wEZaSXHReUyLWjJejJeU7iJAzZYkNlB&#10;x8whwAti5H9cZurxqeWpzqe/4/UssMACtwvMMavGbUsueH9aNujyXmXA5ws+j+i5x/rja2HlmU39&#10;nh6Y//j8uC3D+J7juCN+7i8U3oruI+OqdSmtiLHvKp1MfUIqXXyjM3P9bKLeQ4Pn+7FsTuCgY1Pb&#10;2pZ9JOwWYt1gjANt1vJ+0uVxGyncH+k2mNHas4n4u36ISEJZfkhxD8n/2v7P6bpc16/Qq1mKhh5t&#10;e1Rt+o0MHiNUMr+UoeJddvV3xTbEoSGHcBpqGW4J30Fmc7rl2InyicY1v/AcVlHoG3zVkee8/td8&#10;xslhD8OxDM9nHwacDt5aRFxlI5+4aywY2UDLtF3KiZZlrbiswPlAz3v6HVCL8Jwmrmpu7SKXPL4I&#10;941rWWMoh1x0cPUuv6v0QIFwEJoTciamkjbPA7UY5VUXWug2e7TZF83+Mrfl+xv9mSJDHdum1p2E&#10;LRUiP6ZonWqSV10xydwzUWz0RxDfejEG3HZgL53xmx9aY3kOks5YPUQcomaTaswaNMOYHgKHaL8b&#10;WACfB2hIaMUhzh0GrXilIFmlYy92zpvGPvZ+CGo+gv3a7s7Z2wrY0LZ0QMvWCLYVWvG3M+E6/a79&#10;ecmQb6FrxaExegaYMVgsfTKuuCNu3vQRUqXqs9YYJfndNkn6FDKE6O2uTja/6KoQ4WfCRH/n/J30&#10;855j3OFz4nzelG0ddJkFnntYDsxYYIEFFlhggQUOCh98+5fjjQ+f4qVXjq+OTq9eAvBkc35Em/Mj&#10;ygdl5IMzFnh1QbpcEb8eP3i4BoDHH/p/zp5+2ztff3bv9Zf3/rPvftfDH/zBP3H8xV/21Uf3X/hT&#10;dHz09xPR05S2h2cASMPBGQnIZ2cglTsPTFsqZsEhOR5asYkqG/vasNd2d7gD75rp1y68sfgmglX4&#10;68Ex6zl+o5xYVt92Dmo2F/h5f5LvmO+yOU6nzS+4nTbl3BNgrGb0gohxbozH8RTcelGx3A5DxFtk&#10;D+v3js6scdHYGK9jdIHvr+o93q1AjFL8/PKnN1eXh1ocJky0Pwh6L9S5HVvfls/Fera/aBGCYSsA&#10;LixQacaiPUF+a69oz0bP0xvyr3pbsZ4iUGi4txYVw2AqcCoEWp1hjFmBX/7MaXPPDbE9A+xaq1st&#10;crmJnHeD6KFldxfeaMsjoB4nOS1frWHWbSP61IEQUWCqd4RqscpS/cXQMoinywvDeULuB+r8Ox2Q&#10;YjR9l/jTrkHimlcsHgq1jbSMcIK5uZwtk0+eS2nkpYrJdFnBsnjqsIxOmxJqvrKDdCMPy+gGnk7e&#10;+7AMLn8sRUfLpBaranVBD2J3s0wn3aDgbNDwAPxZocH4VW/SqvmMSrcAsls8EurDMAA5b1v1HwS8&#10;gzKsDXoH6gsHUdTyklRaYe7xG510jay7ZdYFgOW5YUgo8zgwylrvMAp9WMX25fDPWIwQP/k5rVA2&#10;AVvvS1HYyneOU05rbVTmuPG25E3FrxqwAthyujc+83fX2QSvrwsssMCzCQR7XOvxfx35YR2sw+HV&#10;dIgGDTYrD05Xc2Frvixz5aAGbNOGcpOcD4WuyOZM/T4XV2xwB7+puVIE29+aLtO2blLPWq9i35FR&#10;TEun41WYDh6vXv39AcGyLy376GAHNjDUwNc65L1lv4yHDtRmq7W3M/eTZw9pn1X3gzM8X6X3rh8i&#10;klDWooe4h2Rf1xegOieXY3VMj+Z5vruOBxiUqmH5uKl6vyWR9FN5PxJzaw7N6O5D0YzEhS/Ga+Ej&#10;dm8tSFSy+QDQWmcOXp/RfMHlpbVOI/Jz2cny5bzd+MuKP+i5pid8mUoG5dgr3lWmK16Vk8sqZUah&#10;a7S/ky/Y4h1+cIo1XMTwSjD5I3xtD6h5hNMifA0YkLInjWn80QVLfglmCkLV4YvI+IDm+j7q5phN&#10;5YkcgvC0dCj+LgD0GlK1vmSpNiXvMCYacScxpNC8pt5pthRIAm3+DB7LnfTba8WhVXhVN1XpIeDJ&#10;9yhoxQ7ovjfEU2teCIGWThkBrQCurF62C2C4GvrCXOh8aIzXV/wAtSKnVFMBuHFsofFtpdBovW9C&#10;frnBJUl+5+WfA5490KXfSaY3+rbEPe4iN/dGzikjos9b4x2QEzKx78cPID+w0vcETxUMgKKpWrGn&#10;xhwv/AzDf7K84ENSeoKnbGlesOJZqv72lKI9wGt3AD2sQ9fSLnxevvH4fIEF9ofjm0ZggQUWWGCB&#10;BRZ4/uBdb/tKAMBnfefP4sGKnrzx0z9++cGP3733lDbHx+nuZnW2TsuhGc8P0PGddPKa06v15fnq&#10;6u+98yEA3PnXv+JjL/6VP/aXX37Hh//q4x//65+fPvLr34CL8z+c1ut/ueQj2hBhDaQjECEhJWYM&#10;c1eZfBT243w2m9xA5Wfc5qsWvzEGNc+Bjs6M6YoVWIa+Xugt7wJR6bCBTve1Xoht/bJKzuadfDq/&#10;z1X7dADIbGgxUV5wNRzvpL6rGDIAt85tbx1ik9fjLB+XbprlsA3rdy/wZy5443X70l6o4mmabNHj&#10;3QtODnJsTm2uFm21ZG1veefxfngwijOZTC1WV3KPv+7kxO7W9slGNl578jNoUclxOo+yi4qc0tWO&#10;LGkfjhGik2TwFhDDFyIanTE1ZguNnIWqEPQai6ldeDcD52ODd83XU0I+EDodfFRVo4ImxOZe/a0S&#10;2a1gyy4Bdfu8uw4k1Po553kyxg1g8IqhBFVBGcG0OUDQeMvGK9dEOzV9KpgzfOP3VABvtwXghPpn&#10;7djkIwiT8YHkJaFEmspVJ9zh69MdA3zHe/twi8jDMrodMODx1kEOy2DQ3CCT01lezariPtXleOX2&#10;gqlNSPy+c1DH1OYseU/mviWgTUJrg5eu88YOysjPetOt1Q+9A2wkkpCKrVb2LQZn7yyRi92y7p7Z&#10;KuAGQdk92tfD00sWvfkLNPAvCd7efiOfs+jh7/L7YqYZOPF6NT7ee2G3EQ43VnrBdTZrWeNuajNK&#10;580JCyywwC0EPY8DUl/1DuXJ33lpXh5e/jMM+fAlaQMnc57Sh1eIcpRdU9bLlNq9zYvKpLTmUT0f&#10;t3DjYG3sFjjdGGh9CvB1LkNR4ypXUp9wMHU8ra9Z9zyjpXseALRvw7JBedqBxqBlt/B0/q6MJSLG&#10;x9IEtd10TBeFPGzQO7SjX4MVfb1rd3tVEUwbooAiJiTrrgBshnvhmzI6oiqLfxPdrAZNO/tZbD/S&#10;Cgkbg39rf5W1NlXzaiZ1Rzvfmuv1fWyFuTLYwni4J6r5quCZ03NxOr9VfhT6Dm918j1ZfFbJNSUj&#10;XZu7wUfhfNUaf9F85ckgfgUkO1hqRGszVo9YDb1GEyyzrLU53f9WkzOMumPNf+WbSJnkjavQMaUn&#10;Nw5KXrjixMMjUNZY/pwe85knOLQj2lOrTVpquR6Ab2daEAjZByqq5f5HmWHbMqEyDbJZ2XixG9Eb&#10;tL5WV3h2zExorTkH9NeUTHNj0sy2d9IXtN3F6RHCs1lHMoQ2KV4gSL4gm4YFvQh53pkHANVm8Yrr&#10;AKhlVunmlm45Fz3V/0DoPNY6wIrH05fmsaam/IKXx307EaLAiz8JkdVa11cCrrmousOcPxs9p+0R&#10;RTf63QLht2uM+bDYU93XYfNzY7y31Dn3g8A+b9YdULxYhx0rG9dblW+W5RunwY6Hbvaa49z+znPb&#10;lA7esVOALrK9dejafnyu3y2wwPVhddMILLDAAgsssMACzy988O1fjjc+fIp/9otvvHrfD3zZy5vH&#10;p08350e0OT+i1dm6s8a/wG2CdLkiutik4wcP18cPHq7PP/KRk0/96Xe99vxDHzp5+PV//J++6We/&#10;78/d/ZpvfCu94U3fgNOz/5lWqw+mhFVK6TglIgAbAm0SAKTELCfDKVgqDcB7ckGO+EsZOJBgGvu5&#10;nNngFRFiO3orE8O9Xqgt2ZjBzz2a5duITnEWl/L9TGgtulu/qMJ/ddLjl3w/HzmnjPDgD+2sNcqv&#10;FjS00y4aJcdpE9F2sSYj+9nqtyp+4ab6PQpcGTrytskKxbffWOCJgq6/RmEvppV+9XzQBDkONB2j&#10;2u/xfmighVkxygKlTmb8U6JLRgAAIABJREFU0OL/EFmgg266LNxMNtJ+XbJq+acWuyIwdMZpXmDQ&#10;AUFWsJB/ynOQjNELS136arIzpsdsa9EicoGR3wfrKlvgPMb5jr1rkZ3Yd95CbQiaye7/YN4QvzJl&#10;QB4nbtxzGr8TeaLn9ILwIWQbDH2N48BkHO/6FSQrWeVJ4YJQ3a8VSNYp6Nn9xTLOD42mW5sXSj7Y&#10;+uT+yKZp/gmnUUveZD4y5EdJynxolanL6uAm8jZ0ACOtgmnWOiwjg2VfAtKncCsPyzgIzw1gBXmb&#10;wUNMlgHb+30Py+A2UC+aApJuHm0zdLYHrc0L/kYse9NXi4RWUDov/0YOyyjNoVGucnlgbc47+GZY&#10;zdRcbmq9TSnAmu95UZ7oJZ7xOplh3N8QpFGGAhB+u11+hR4ElA1enJeT4vcV+2NjYVvnmCeTysLJ&#10;w8vyN+a54ODjoxdYh9XwPy4PW386Ty4z//E6FlhggecXWvJhruyxNvI/40AY5xx9+FRr7tLroHyN&#10;FMoUtPRI0Div2hsfUQrSa7N6Eze/d3G6ceA6nta5LL2LfU+qiCmVjVc1WS856QcmmtbBrXGqN3Ud&#10;aPwV/hP2/pim7RvO/9W6ojEWxMYBZSOZ5XdvMLV9AvybfkgMbMgUbcsILQo5JBtn3wCpd1B5vY7p&#10;JTc8v0rHjUulaiaVRxt9JXzghX+NuAgAlYyt7XrpU+i66YXfa/qF09CSiYq5Mr9q5wnyMy9CC+6K&#10;UQNRVzoL14v0+4jqjH6veMIYhtr3Pm789g+qDuMvT+ZxX3wYKJkjnAnsmj+t5vR8VYqTLjNShlm0&#10;KTjG8Y/vk4TgG8Dmm0Q2/+X8ob6VlqwOowkvx9LPaEzS2YQ4SSpRlxuBqpLDHCJjOlrr/FyNtchV&#10;dGI9sFj5IWiq+UngGUML68dW+LuCChMxPG17tdsbZzdxwaXrSjt0hcXcLH8Iig1dIqL4hkwjb/xm&#10;KPzqtTWYX/lz5Lqf5jMx8aM9ZrcISfSidcwpfXJ+BfKx0hONz/mY8OZ5IGYYdO7/Kf53xNBAmsHW&#10;MOLu3Q3b14FW/HkIeDTMY78xn03Jz7ngxW8FQXPNl+QcJlAw2htuT3aNbSD7vvhInbFf+NubFPv4&#10;BqKKbh2qnJ/Hl3X/y/5l+kykjBflR/W/I9+nPhXyrFN/e+3r0e4BBB9YtDAFvsfzCyywOxzfNAIL&#10;LLDAAgsssMDzDe9621cCSHj45g8lfPiFVz7tTS9dfhK4d3V+utKHZqyePkibO48W7ffVCvcBXALp&#10;akVHd043l8d3EgA8ft8vnb38py/vnr7+My7u/ad/9idOPxN//6W3//Ab0z/5+a9KT155K64uvzql&#10;dBcACJRAdIXhYLi0/QECthrEIICT9OJ+huJ8dRw43qmY4b9i5NnMs8t3HDjFadDI1rTZIzqlp0Gv&#10;itSOdqeKsmHZoVv4Jrkum5Q8xplgqMLPB3RgBLfdOylf/HpnqZvdDs1tOvijoNfiTJGeKqJAXNn3&#10;VTerb4XDK6D91ialwE3nut+aG6P54lyRda3Frdno+e0Pk3d69dF6137dnf+9toYvYDQbOREz4eER&#10;JBPzeicLeJC/4KWq0XKK5dUQqpMcpK8mOkMsHqvPOaHc6JCOchsI5llSV5U+FRDUnLsDaTEVFNRJ&#10;fzMPPqB211uHHnQ5LAOo5bk+ACECOM/roO8yX5NkJVOWGHN9eRUoQ4BavwvXd1lVRn9nKPc7NN0L&#10;yum6AbzFP+FgCZOCCASR+OemPrlDWdG0avFPp4CIqcMyCl9YgSAqyFHLpm3++rCMbuAFQvc+LIMH&#10;jQAwbQ0uxzjrJPiHZVR5YdtAvaEVYH6Ig0hyVZonByJam7+GhC0p1Xyqu8krP9/r8vmmr4OAp6NZ&#10;OssB+sFAEFJGatloMjfEWNCf8KvF4kJG8492znyzkDD65ZhsrX6pCFAB48O3WS9WfC0OwTD4XaAw&#10;fF8oZW3QVbh4gew8Twmcfpah5dfhz63NNpaOY20uXOBVAB30wVC47fgtsBN4m/Fb3wG1rNL5DuTz&#10;OBjQoMcZG6WBeh7z5js+T3O/TNk/DKZD5velDPm+qPQk50erXn1glYlTtE/j2sB1uYRaB+PvePrw&#10;jgxbaCprpl9T98tpWufU33QGa+N7a5wdcMzVdj+Jd5UdT2SezZChMnnJPyDTLL9nv1hrkp03Ftp4&#10;KOFhrmVmQsI3p4RrysjL62utlYa0SdG2dQ0G2x5fIWFT7PbiM1XrUQCcdSrJsyOpO/lIWzKi86Ej&#10;Un5nYMxFVPMmz0OWjHUZNQ7tXegVzG+eHJM8NnzL5n153kMSeXW5XTbQWWnRNOJ+ALfxXOFBQ7Zp&#10;flPpEXxk+S/5fSBtLLkh0mg87LTkqaaBep7ma4bd5BHQaUxxfYw/c0VZXZv5rXcBuFpt70EPPUYs&#10;XSCD2XSd0EHm7uL/mlM8/F/4Hu0gNk7y2OCiJW9UVbaT8EsGYDrJu9bnperWB4HyreMBcK0DpIYP&#10;FD4wmqjbG8ivlv4ZCZbOzt9l5ixpGJ/LkLHn/dCYtF38QvtCa54G7O4dkdgmtOg3C7d+vA9M8z85&#10;fT+Kd1vWhfhztF7MaREWh10qY2l57Dvli5hbq38C5Z4VbxIA9QEIig+cto+xETDHfIgO15nnZV0N&#10;3R5Q49qaL4G4uc4oPqzobaeZ+2hc3TS/9m26EBlf6aEpXOWz5TsaQ9ga4/p+JrRs2pngN0vp5frj&#10;wuee0RLdMQs8L7C6aQQWWGCBBRZYYIEFAMLL7/lMvOlNL+Ej73/N5fvf8eaXrtYX55vzIwK2B2UA&#10;wObOI1o9fZDy8wLPB6yO76STF+9fbZ6cr57+vX/w8KX/6Z0vnn3hF730xp/8nv/lhT/5X//R1ed8&#10;wVfS/Qd/Dqujn0uUKKV0nFJaJQC0PTxjsJcopby276/2hIC5KYob/aSdOyS+6wphdqM2Uoc0HT1u&#10;BZFwZHpsOrE2OAQ4tLwFdemstQ9I0d/WGzXnIud5jqIW1TxPmPJI6z43q+ZldXDi8PS5bU9jn2qH&#10;bA7oAcYm60VFDeEBGp3b7o5NvYkWkPdFJDhOXc+xf13ovDA16XT1ulCIOcepHQGtAwhiKjCe2djV&#10;1Sj/7OSvA0WBJfPjClfPVSPt15UH2JozI+SfrzfoQAVPTlm/MOId+DUfX6OvwoKBdugMbyrzxqyQ&#10;YUF4ejwayr9JXR1amHjkdy16dgC+kc3aIDwDpg+6oEosV5t9UQfgFdR7yDRRAaNNWOAFRkHgBVty&#10;GeetTSXI8VJwNhb9IqDV/g7BuhpksPhuTdcHbei5sMsBatamrMw/4UH0Wq9XTMLFhmkfZn3SnDxV&#10;ejDuViBm500Hux6WwUH/YnNOy+SQPFYflqEPfIlrjEOnQxyWwcFScLQc4zLLOyyjlK/KMTcwdJoL&#10;vcArvcHoQIdlaJkFjDwqdPpiMxvzpxr2gzus6KmaT80g9148XDU6SdpyfcQLjDvoJtfMxOQ8axms&#10;ZKceC6T+zOKEknzdzPObPAcSCn8CtSy1fmG+2ixL23+y2sT5mYsekBQXXITkcijbbQY+HCf+x99z&#10;vMqG4pum8b7gBWLxP6238Gfr+/wN/5anLXADEGwHFNAy8Lb99eK5XvRcoAmeLcV1hTmyS8uoQwZk&#10;B4Kel/hGql3nuZIn20VchbHm30GnTyt//k0FFxK4XUcfKHP3jXYNGdcpnYx9VwizY9ZiHw22lKt/&#10;6sz8/oDAx5G1oUPr7gcaZ5Zdo+2eyk/JbCntOjHNXWX7T5bftcHKTtVrAN0PJwAEAQGbgIKQkDxv&#10;sXRS5VaGAOS7Hs3zfAE9Ny0ClS9g5KfVKKshY16sA5T0+no3n6jbkAne7EK/ionsdILPm+Wqy8pM&#10;Cth1zEVd0WsqfW51So6Z7wcea/vhpU+J81a3QzMOMiaH/rYan5+zo41klvGbIVFvxLM2bEXAFP8E&#10;0aYlP/gG2+beQ9QyqUscg9XuLmNKywr1zhMXes4TiTxTEK6t2JYweij+Bmx5C9RNdWkhCotBs+Xr&#10;Dx4rOgakvJ8YJ8BoMwn08tweguYOvAv/dd2BHIJ4SvdVsP6g9S1RdaZBs4ktfSAAz1Z7Q+gwMWZb&#10;TctTpProILEbkTqk1/7y7OHFvrfyR8Rlaj1a1DOfBq05PTEZYKkwZc0FjpwLYc+eerE172JMK6+z&#10;zqdsXGE46Hk7Ar3GnD236MrOVGO2Yun6IEZdXpiN6dmOUeDFIObYDzfOypoEgqExHc8FGXtKZrr8&#10;EYMxbUSjw56L3r4qTw4LGX8DY/wAa6eWXE6tIJIxJ0fUuV9ggd3h6KYRWGCBBRZYYIEFFsjw4fe8&#10;Ay+9/y/i4Zs/hJOz48sXP2+92bx0fnx5fHG0SieJrk6xufOI6OoUdHWKdHwxqQXT1SnS+oJwBmC9&#10;IjpKwHp1be2Z5zvdrOjyKOF0c/1ycr50TETrhHS8n/VxuU44OSbCZmjTHrjkfOn4imh9gnR8tRcu&#10;Je+GBlz2a1PJuyGilSpnQ0THm0SrYxzdOd1snqTV5Y++9/75K49W97/saz72xh/+t3/i0Qde8yP0&#10;sd9+J9aXv7PabF6PlF6bynYISkQ0lJyIqHiN9wa9aUAHCeRNLAQasciLtcXuy0ECPD3AfcOdFy3n&#10;+Wzgzpvhvhj0xF7ndBoNXOJ5MDp+wlAjiEXqmYa+FcShN42UNEYS8VyS5aJ9mMNOL8yPSASCwVCl&#10;71SflwtnvhUkQjORay1ORTp38vjlwT2MrQlg43zMU8sJYkV27PeItjeDJ6heu/SO48z8YG42C4LO&#10;m8isIIkytnn7ecyAYA49HgNws3i/IBw56PWEgvFezy3q6slMfb8/aor3A2X+CI1GWuv3lXizJmT9&#10;4VwM68MueB2enBrXW0Z5LfQUCuonoN1XYZA7I9+rzrCmIr6uoMdsL5nVmrO68+1wr3mX35dsE/SM&#10;AG8OD5Tju+lv45xeLbSXf2S+lnybh3B/mgBANcdvE1lXO3yiqy/jhun5Ijg9cIwfijao+abq70SF&#10;TF7TMxO1Ai5DA8M1DTrTSMoHoBasTAaVSScx0cJlLFiefN+SYxHoG3TpSq+hiqEd3mEZQOYvZ6NB&#10;TideDlXldd98YI3HA9APAOMjR3DzeduyVzSrJafMnrqABS3dQG/w6hzEYG2KAWx5ljlXDPEBPU3O&#10;sVva5eu6DgItf4KXdiNgyUoy0tnkbel75BTHixUyeJc6ReabgwTwA1kAiE1clqzN70ADRw/zkhj2&#10;SsyAbdTN78pYyN9nlCbwyb6mMrZYQJjG62Bjogdo34V1MJBl11tBidY3PH2BA0FrbtTyIxq0PLot&#10;fz3b24LOesoCI7Tkz1y51tqE8IwAn6/G9ROq5+L8DYz5GJDrL6z8Sufkfxjf5bk4z9FJzPE2TkIn&#10;beBzs0Dq3vLbWenaXzCRVVRDxodTdWod8QDg+Yu03nHgcabXQ/SBgJX9Q2MOaw+FNl3Bvt+p/J59&#10;YuljB/S3DBVhkoDcvuc8r3lfpHvlgg0zIXCCm+XQrzNd/XU9w9dJcv2c+7GKXMXIi2N524VlvUE9&#10;lFe9dXTvfUyl8JlLyebiJ2XXzEfch1qVD6PsCNQN/tLvAunl+TK1PLOWM/h8PyBmyjteThh4Yy90&#10;nS+XaTVeO3hQs5uWY/kbni/a77kL/wTRp8U34wZbto6Tr6LJo97SlWe0fsLTwzfd8nsli7Q+yO/J&#10;ymsy03xUW+Mnkh56bub8z5vXmv/FBy3Zvg+K5PucA+VI5fMc7kd/Zf6QtVSIHfnDK+O3YxkzMYTt&#10;YzZ413oNwO6Xzn3F0wP6S+td1XzWIlH1Qn8QRAN9H33QjTtmMT5bapUYr7U8D7GDrPbn+xA6sH4T&#10;XTnQxJLfonvTNP1moWfIqE76IE8b11MUOYb7LIum5NwsaM1ZIaDHrtLxqrhTY04T+fN9wLj31ko7&#10;2Z1alxfzT+YHgkiz+CYWuQ7jXe+rKGnDszZ2EksXVev5M6LPWXGBxW6LYvNcaRI7XDOPVzWuy7OY&#10;J6W/IQK77eUQ/a1lte771hgP9rd21Mc9uTw+O+125VoH38cCzw0c3zQCCyywwAILLLDAAhIIL78H&#10;+F1v/cf45C/cv/jw3/2Syy/+k798/6WLl07xArB6+iABwObOI+L3N4vzAoeAdLU9FCRfL+8/XAPA&#10;4/f90tnVt17ePXrx/tXqz3z3z9z5NPzUk7/8Y3/h4hd/5vfj8af+EC6v3oJNem1CWm196XSFYWv3&#10;4Dfc+lCuaVVJg1s6X8ZfgzF+nZ3brzlJBA8EgOewCLEdeSGOYcoj18pr5ejhG1uiFmI9gz3CkFe4&#10;aceb7mvtuJNOurGsEOd818XEZsWQjhwdsFEQgs18ER41p4zObS/9yppvomE4aHP6fCQ697vXKLHA&#10;kuvO7/izQ5iooIuO4x3wx6aZbtJCfRMdMOe1PQy81UbAbAAf5gnV4lOXoEyvn8PGgbviiiqwRL8W&#10;+fmiVlLv5qEnghM4KiygzttPykW2PnDD1F/2xlMtIvKggi59xWlN8rXuCqGTtQR6lFx12hs6Z03w&#10;rRczIrJO0DMKWvNWp3lcB2AC5Hb7OIz8zeehcm3q14TC5ncYNoLS5yw2ssaNGajJrs8abWD3t/6F&#10;AksH1E3PG3Ja5XQB79cuuoyplmDN/QVmG/IFYa4TtWROMC8BNj8dYPOGd7gFwHiF+wXYYRnWRq1d&#10;eLULeIe29d78MjhvxKC7zmEZWhWjiTL5c5RO5LYt1XQEar484GEZ4jBYxl+S56gikUu+gf67lK/v&#10;u0OL/q33h0EOUj5yBtaKHMk8lglC9qfyvpVR48GfD0kXA5gNymUmAGEv6Xc5LTHZoQ99KVVkPmZN&#10;1e/LWMAou6+Lj8Bp0CeeSfB8VhxaQaaWf8MLUF8gAPYZx1oeeN9E1rlLuTcFPWVhi87/P3tvHqtb&#10;ctyH/fq7y7tvmRkupoaSaYk0SdmSKUWSyVikRVGUlZAiHS+QLTsIECkBIgMBgsSJ4z8CIxjAyR+C&#10;ISiQLUCbDdMxqdiy5FgLEtlCRIxMCQhJUxI4tCKKy3AZcWao0Sxvvfd+p/PHOd2nurqq+3z3VJ97&#10;73unBm++7+u1urq6urq6qy7dE3Zp7yLS8JKCJOtK8g7IZWTp7HZZA2iEMzGxM0p7IT/vJPlkf0+O&#10;kfR4iXGPpvYtqp+Obek4cbyK+Jx78Ax+ZpZ0Nik9nC2UqqVjeDg7FfuMBYXvC4B0NqXpNO8cdAop&#10;OKuUB4z6H7frB8iOqm56+811S+kMK9kLmgfO8DIBJWcybj+IYxHSNcd1qV3TIQl0LNHXECj/jDy0&#10;gUcXeS3ynRQ0g5yL6L3h2N4GQNfWJlDiw2b005iLn7kFfo32eXqGkgS0Z20awoLrlt/ZiHYo6gjL&#10;lt9IulzuZe1Y0akm26ydiDXZk8i5tEqPDwirCW1kbRqhLOnCxrSh+yZPow7m2XO0gGIisgu8Z0WU&#10;RfiFyxyBKagqJ6ps2qZoCJJ9qEk/rA9pvRTJNYGes3EUeMGYL+hf9Ob3TONbxsI6gf5mxJnJDklo&#10;kbzSVIT9UrWbNOZjI1nP5U52x8fXbkYDWqghv7Zcu9o9nPSQg6lFg7aZ0K3Z3i+lW0Bxw0KuCiay&#10;3JXpN5cG0rnDEEp6IMCGFkQCFectZVRpvCYygAs4tgdnvE95pDQPBnyp2VgagfQOn4L0Dn8xMJX5&#10;wxyL633MHovzcpIwCN9tUGsF2ntUHpyLBjKOegzb1xxgJ+MzmhvPt6pohc4JHuDl+H5O0w1ku4iy&#10;nf4ZmyTzOxQgmSDDlA4pC671Fe5LWANmrLDCCiussMIKFxI+8dibAHi86i3P+BefvnLz4W94+PD2&#10;8yfXTo9ubjZ3b/jN3Rs+BM0I388b5xXOBzb7R/706PDUn27c8S/+xo1j3MH+y15175Gf+V9/7vaH&#10;8fPbn/6Hr+k+/Tvfhbt3/jy2p2/13l8LdZ1zp3Din8MFJpwq87+uOaSVDvZgB0DSTZOHVub3WVqD&#10;lQNq8Y6igYE2ad/2kkJKKzkta5FtAWS/zwTNncaB3DgLiJOaecVkyMKYIeVxWox9GBp3JAeCoZYV&#10;p/cXQnNNLmREvO3GLl8+UeM8craI9Z1c32L8jdd76SFE8lu6s5AM19SYaSHvYv/D+JtcTmhCm819&#10;hlOfrvG5+UO3Zo9c+cWUlFfLrtBwLobs0iC/XHBxGfJuR3kl7102fxEk9Ku0Y74/aQvS1bU7Lquy&#10;C+kGcqvZY9YJfFssPoGeFlAK+mQc+Ei6LI2yyKfTLU19vJQln+Z/7U7bz6wvoPllnDZoWl49KZXW&#10;jQ26fbsCXzR6BC7t/6VHlrEeG7rEe00dE0qBiZrQisuEDcsPfWLgET+WTXhQaquRzCnBws4Fkm6Z&#10;Pe4lzlvTgmW4tjwWB6LQ6bIGy6BQa3MJWDiIS9Z9QQam30caa+/sk++EZ6e0z5272g6a7bOc/vR7&#10;kK+LQuiPK7KciYffPuwByHlea46uk0Tuct7XKoOVWxgiv+W22FJgitRGCwAuEzN9+dBAnhfyo87I&#10;cKH91fDhOFEd9NKApN+HdJ5GQSoX0hvaeB8smLKX8TU+FebMBxdOu4DR+cgUWo6j1PZZ5mwqrgvq&#10;QfcDUD0igHaml8rQ31pZqfwFB7qvSXenml0yy/fpmYiezfm+nWgpfE/3AJxLnSPJ+UvCiaZLf135&#10;fIDraeHczfPA0vl+TaqWqjnaLlUiJcWS47GwLOFnqcWDNQgoDeOXAmOIzkGJzpqfsXKfaTc4C9Xb&#10;b243qDkDS7bxNojIxOK/2Rk3Y9cknRwI8knI062HJtFxgaAZnH/UoBmuHDQjS0vay4NmmEMpwEHI&#10;t+8Uo0xUztsOwuIeMjzL12wBIvPORV3RVRa0VeVOc6ndCRCWOJODUjt2CCo63lJ7TCbPkLNCsk0L&#10;cpES01J2lfZgQ9pUA1yo+yaiGRiMX0K7TQL3SNDsfliROZIoAS1Wk1tGsobzCNBAvgTdV+H3IGdp&#10;cYAMcQI9LaBxgJnxLjzth55pXFqhH2FYJyB7tnRfZQacKQndJZ5Vt8BGc1VyHDeaJ835O8ojiQ7Z&#10;2NNWTWnQ/FzF1izA1u/AkGFIjAf4u1xzZ/ow563GT98TZhuWVB4snSVkm98c3ASdJ/azAP8Pd17Z&#10;8wIE1tBllMm7Nz7+FnuVCGHNQdb7EmI02rMbzzsg6+9DAZU0k96BzUKuIPMtINFLyEDpZaM651xP&#10;M5b1tGkvpM1pNtFFxg6CrVfTK5rJdQra2zyLte4UvCV9NAFpIhbSx+c2XZqv4nmE7PkQ1og1r6/w&#10;QAB/zbjCCiussMIKK6xwgcDh2Q8/ioe/4R6e+80bx5/9377phYfvPXzcHd10IVgGANDvKzyY4E83&#10;zu13fu/osNu/8dB2uzne3Puhx19++qu/cf3wG7/jmUd+8u/91Mv++3/wvXt/7PXv3ly/8T+7zf5H&#10;nHOn3vt97/1mOOduAXQecMPBN1iUJkPyKCBc+pMzWvZXNJSHV7OgYEezb5wdwvmFLL/czwwf0vcz&#10;QsnJsCmkB3zq2CT/NchGzkziWC3arzCOdgmWpFMDxsR2p0DJIGnhaFtZjxo7Jw81FOOsGUiOOxY8&#10;z8fOjbXaEIItNsNTMOTOwq/tetccGamzLMkcIdqjNaOfRqAdoRTl14QGfIDsthEsidkpkwBS4A5v&#10;hheyEpheyPLfZMDadhirTqDhXAy1y4L4MJGmpctwvG/NA26QQcwHfnGsXTLMAg1X4XJBmgrtsgkg&#10;hngLNBU5ZR7cKukUGd9Kazdhywo9TdD0KT0oPzSS5TzAXQh8VZt6Ks/Geg2cefkFVCOaFPm9LyDz&#10;CSuStaM9sjTBubDnG19Ol/Z/P3ABv5MWZavCe80e6NQcSk3PQ9IFpZAeksN5mMrc/oCEnNmkfixR&#10;9zm9Wq012i34g10haABzvNolWIbDpi2PxYEIvNbYKaPvF+ki43IHSC/POVvxoD+0TU2W8TZbgRaQ&#10;YQm6UjSUPU7e8/KgAtzvKH7viye8Xmt/0UAZgEx7ie6LO6V69p1uyFwG03RWxLF/HulaiNU8q0gL&#10;VSufD3gk8o47Y/F/XK72W9H4FxQBQcwM8sNv8rzYb0Qnx4Wes2r4XNogGUC6nsJv+o+urVCOrze+&#10;tzTRYR4UkPQAuoZr/7jgqP3DGepowmmXfxeNN+aMY+l/U3EL4+LQSNe8X0GTbWeRk5K8vWTA9zu6&#10;J2r7Js8HqP6KyKZn2cf7ZnScavu3j07N5wlcFgOy/uhI+lCGq3UlNZCCpxV421zeQGmkMXBdvhQg&#10;D1hsPfEzkBRMMLmHcoSnyXdAOb5OaJ+ezdoNlMgpzY7QyvEkRWQkGiWkTLyRjTk70/RSuwBLbzEk&#10;V6ZrI5ryMzu1SWWBpR3E9y/8bUxuK1jAviXRj9sG7TuFLJ8JYzmk/ESrAGTxT2ZSG5AcZxrxmiar&#10;IioY9mDk8jBpx5fbCW3ZIc5oknVm1ZfL+STJJnIsfIr7OJF5re92JNo0WGti4Klh0J7rO8i3gf76&#10;Qn+/1eRdj/S+Z5E7c6RzrIikXAhBKmSAKufjBvKFr5Vk76bpyIccaaE2boFhWY4Y2cWkP8JC82J3&#10;BfFSepdiQwq+Vya95LyaVZX4ltS3gFpwk5kg3aFkb9S4GhBxA6o0nI1gYZytz1PEpj/ig4QeJf3R&#10;RJaX3uKZjN/lCzBm+WnTa/0uM8GhtU7o2C8eVFKuNR7DWH129piPniKnzccuCLuisz2vr7V7VtTa&#10;znu6Np2YzgPvhjRatsl7nJbyTnuTTQ0+sSyYrp4dFmlDBrjtmD6jcWlupaLyGU/mlzNDaY+fDQV9&#10;FEjn17FysX7Dvb0RTPKP4kb7xPaRtAaZBiusUIf980ZghRVWWGGFFVZYoQafeOxNADxe9ZZn/Itf&#10;vnLz4a9/+PD28yfXTjZ39va6q93m7g3PA2icM8ornAP4002c983xkT++vtk6AMd3v7Tv3v/5l93d&#10;v+If/uv/4xPb1+Nn8O/AAAAgAElEQVQ3T3/tUz9+71d++s3d819+F06Ov9t32zd63+vGzrntcBjs&#10;TQ7ew7nUUyK9LNvhAC6c55LDodUZW70ksGycG1xcenilwC9aWxhnAd04OfNwzy9H84sJ2YBD51S7&#10;YJ39GF5y5IiPv+Y1PTaiGRwGQ40051lxatQ1Qq50iWoAJQN6uG8S2ZmjRQyz4fdsaGaID20Vbhum&#10;2F71lyowYsxm6z02VVqzlWWhMofV+EsXcS2MtWMHfZ42jGDLFTKTh8xzYTFnV83gXOABl32Z0OYZ&#10;UcP4wCFzsuUoJJcJaV0OZvqI9HCzmVMy1U3oawHsflfEHyaaoKfs1aaPCqVXEiytdI/iprRhBJoD&#10;nCFP5A7lebAMLqYzdbX20A5Ge3pEQFgXlutEnHuuv7ucBWhdSriW+1zET5H3DZzINZ4ZecdlQ89U&#10;YFfmvb5IQ/oATWmUywMeiSDoCbR/yDzjWB2R2RqApj80ugyuBctI5BLdx5kTVilYhtyP9UAU+bR0&#10;sAzpoQiVX5ytNrQdyGeV8wyWwXlwAZ7M0GB7HA1ekfGp73MknyD5bQfdd/NgU9I6WAQkhw/gXOif&#10;A9fBQH7zMuS7Vg0sjf5OdD8ug8HSxMrnAwNvObhETgIYH02x9ADj4ys3tDM0yZY/CG/39Uj3VDwQ&#10;fZE/7OK4lPC5tEEyNIfTkCZ9D3V52XNfe5cFpqw/TY+aStuzzMFcve2ssuWi8csu+FjqvFZ04HOg&#10;8VGpv3PeIy4DSLYhKhdLtu5dyl4CiDZ2IDkHhd8AsnNR5uCV6AXjPp3s60DUYcHy4jYd6grnMopP&#10;gCzdE1zPdQqobOFKYXYoGtOdS5evaD8i1aLYLrWtNbiwnODnVr5OpEA0jdeRdN7i56Qkz7moukvm&#10;OH6M9U5uv2T3ajdYRn9O+9Y2hR6Jsl0hM/ZBVk0kNtfsXTzdemgSXbVPY0gDCwf+2cCjy3gq+eMi&#10;AfXsHou3twHQLWPnop/NaSfpfi5NT9YHO6Q6j5w5S0xqhH/pHmshGz1PA/SlR7ZloNCOOWh3oS3k&#10;Wmnw1JYZpqtfUow9gqxjxg76aYE65RlprRmBNKd87mvP1Go8Y8Y7pTthU9p48ulYGlWQaf/sU5Q5&#10;vPBcNIW9K3ZhJcf4nuyFPOiqc/zBE41lbmM5Es45Yl48bxHyEDEx+moOK0W4u7Kzb5b2SpYlZJcL&#10;GMwVn5sGPKs5eodzgWiq6SuSLwUaWkML3Unb57SxU3SQ3zeZyvKmDtVIZVTSryC7JXmlOp4bnUtK&#10;OuHcpof/SwEPPIKsIazhGGtoY+8bmD/21nOv7rnKPpacEUptWaCm6C8m8y7LPH6m5BBtgZX685Br&#10;N+5so030cuRskEBJGFroJMhZyIidQrOSrUAat1guaW8hPd0CNH20F2AMF36+k/RwQx1US5/rb6Pd&#10;iUffA+Vw5iTmazg3K9z3sAbMWGGFFVZYYYUVLgk4PPth4Ovf+3E8d3zj+Esv+5rTr3/miWsvHr14&#10;CAA0WMYaOGOFAJvjzneH19zJptu6/Y07/sQHr+ETwL39K/7wf/o7HwLwIfzCr/zQ3Y998K148cX/&#10;BKcnb/dd99WhvnNu6/rD3waA9/Cuf47lnHTgdoNBIx74XG68SX+z9NnGWaRn4ca277wjmsQO754h&#10;1vKxSIKHnYFOcp4fCsgGmkrXpgablg6WY6PILqTES0XJesYZ0whaOcxn7JwabbgZhrOzZpAze4jR&#10;0lAXL1jC7QIx1vGL4+EiIr2UYQZ7frs6Gz82v8bOFVqAnPC9KmdrzGEFzZw9+fplE6xlZ+KhfEEx&#10;C5peTAD6JA/fSzwQ5WJxkcxGr3YxVFrG/RDyvyRi/qih5FhrBpqSw9KnyCsOVo6ypYeDTS5Rlbwa&#10;3xYfjBgqkwsEQChditHgB9oDOW3qmz3SrQVUseARfuEq7e9T5RsnmHa5ZwGLrJ2RZ3R9Pw+WkZQh&#10;6q/Wjjn/nEsAA9peLVhGKB4IRnWhmuxucIAtBdtqRK/JwTK4s4Dw4DDu3aw9uR9jkB5pLuCEIcot&#10;IJU1ib0BufoFpOkcJHnIH5i3AC3YTcSL8WoLFMj5ph7MgqQzUa++zQ/p7CzQ7MH5FNDWP+XvkNaY&#10;/gqCkM8NlJlBygyE5mfRWrWYJ/XnlMJSwwtDXKKy0xX9lByyKP7imyQyfCkv7vM+xYHiQs9ntaAd&#10;wUn40gTLKNlhwm8KkiMqr8vbW2GA0h7EF7YGU+mp6WO7goX+NqNu4227Tb9zZSqV4bvOWUkPn1Ju&#10;17Zr/TygwHVAzRm15CzF5TCXvZdEtp4lcEasy2ya1CTLVfyhs7hspL2+L1fHZ6w3pmfB18+F/Hyg&#10;km4ZgCru9MwnVHOsGm3OY6irKaVSgwvLgilnrQUDa0ZUJPuAcCaL312ux1KWzI/PeZAM2jbHod1A&#10;Cc2lACVani0SEoFGQmY2U8ismrD2ICu0dnm69bAku8wCQTMkvpXSncvvnAD5LJW31xO/md1AWvvN&#10;acflsvQJxodssTtPimo6mca8c1BX6NJozYpvr4CMv2I+W3ojCQvy1JqvNB2sCT8V2kk2BaRbPa+e&#10;yagGcktbazzNAKTgUEnesIcC03gmG4q1DOJBvMztkFQP478FnY/oyGMa1d9ouw3kCyDTw6aTUZYG&#10;yO4bIKvPMY/TM8k0QpOtj6QbG3rEAFXS/RNksRDrDmsk2EUT9EzPQKXJgMyrSVXO655VNoDGTvO1&#10;wFExaIZ2/KrRcC6UbBgmdBDWbMwS1m34TtJK9/SzoWbDmd8BEAwW8mZVmd5K/bk00PjfCLR3hfEu&#10;hS/pZG8fzhDC/ZHJ+7cm801BGRzCnCv4J28vVOE4E7W2cg+g+jo7V5K7P2qDC+dIDk3Oj630+xJD&#10;8/MhHJF10pxzwTADtwZbR9J8sj7HzuJbV2YzoPVGNTbX+c2g1f5W2tsCHcTHaI3289g/G6vh+qZ+&#10;VKJfDT+/Uhpg+L3CCgawBsxYYYUVVlhhhRUuFXzisTcBj3m86tYz3Ys3rtx8+NrDh7efP7l2srmz&#10;t9dd7TZ3b3gaNGOFFQCgO9w4ALh39Ei3Oe6829+4zb/+4EMAcPrqrzw+/B/+l19+5bvwC8/+F+97&#10;3fbJ332Lv/nC92B7+jbv/StiI85tB4PKZjiLegDgwTO0qJbx0RbyQ/3QzvyBanYPk7sa3gg7jCdO&#10;d2DpoQo/1MPOKKs9ejKGzLjGLoW4w3FqiHNCmiVyDqbGOZVxwk2DcFsGkDlvyJDa+CzmnBhrsixi&#10;SE/sd+Fr5RKmycMea36X1ikwzqvWjSPlWoI2TqPxl5yshy+pzTlA5AeFflaOdy15v28I8hp1yUeO&#10;FwYbfeNgMdyxsMkjtgINSncMMa22SAwwTB6DpxcKHowNSbfjO04ZF7NgGQsEReiBL0gmmOk8cRUG&#10;SNcqf4RoNV+S81jTwCGUFuRTokNSVVrzRnIr9lXgAUOa8Ack2QNe7zL1JX9nkOpx2aNfa5nWXLZD&#10;1tliOnL5tgG5eOV4+XzNWO1zgHwR2Ui/l+ZV1vdT2ZrxjCA/pXbNoVXwuLwjyDKXyF7vh5/DJyh/&#10;83ZQaMsY99LDpcX4qh4sI2uDO2InMmmj9GMMpWAZAVo4s1BlRlt4wCh3JPkFCGzl83YkB4QWtIxj&#10;E+Q+dw5q7ODIH1sGiI9mOV8JZKO/k+8u33+5bKXfFw+Wwb9LtA/fFwNJFgbg+i35XlCBS9Xq/dEy&#10;xnrxWSDYZwIfCQEquAMtD0oBuKIoAUnv66fl0vdKpaDIyPIkfC5NkAwglf3hdwDpnEPr0fQ1QEYF&#10;pIOroLdEmEK/KWWkPlwhfW5/FVTO2sQUkllDEKNnhdnqBucXrRNexwvptXZ2gRrf8n4a612XCahu&#10;AuRnmJoNZZdAGxcU6D5JA/0CEM9LALJ8GnAw01Mx/qbLgfqHjoUw7H/T8CnhcX5Q0yklXY/v10IR&#10;jEVTlXKqHinZBBYCbp+upS2BEjsrSQ6/ydnK9TW471Nsz/O8aUE5FgmaQb/z81kzJ9kEiZFAVEAA&#10;qSCItgLkRyYHoEPO+5L9ooXzeTYkxr+lT8tuGd/2n4Ek9aAZAMDtYfmbig08urY8qtFo8aAZtMiQ&#10;HnlpKBMWfubwSIVxR9ozppXGU40C3pSC/dA3GtJ1R+pLKztSNecnKd0SNJnD7zc5qyVsIxCP85iV&#10;3KrxjpEzVpjnkpO5h6AXQuaZ5kFW+Loxlz3SRkbynNOPjI4nSDLLSI+T7E2xCytahH1dEBx03yfF&#10;8+8SPT3Lm4uma64XaX+lPQlAGAvnZJOcWJOgWLPpIOyNI5ZIZBuvUp0rbT3siiKbJ2OH2pIDcPZe&#10;TSlVpeFcKDnPWwXNoGOQdKACD3D6NXnboaWbvFdlcip/xDIC/V2bXot9vTH/0wHxfViCjDVQOHNY&#10;idIFxj7q94VJlXQ/ce0b7k8SmMs9l5wr++Uuv6Ogf3BEDZpmJfOl9NlQkHVA+j2pRs+AjeZcA4Nt&#10;RP0jA9GeSzog809tBkkB4QxwZjiv+XZI5zqR7VR+STq5BWpsH4/dzV/fmh9VfSi8wC4b3gorpLAG&#10;zFhhhRVWWGGFFS4fPObwLICvf+zjeO43bxx/6f/8mpNX/ddPXL9y9OIhAKzBMlYoQQiecbJ5aNsd&#10;bhzuPL+58qEP3nj+8Y07/JZ3PYP/9vt+rruJf7n9sR99/ennnnyHv3v7vdie/lnv/VE8bjl36uA2&#10;w6lwOJt774ZTIv/rsKXol4s8njJpW7wZQjyQhsN7djON/HBr7ZC6gPMlh2hsEx56AKNhbrHACUnj&#10;hpeHopGhYnwRuza6gIrNKe0YGWs057Xw8GcsW2fnZs61U9N3ahsoGtzHW6bR/prUJWUpcTQn3TPj&#10;OYy10cMv1UGay+qMrX06ZmtZpwUhoHnNQJl/ZqNsLvMarv2hIeiTLPShijYp0eL2AKJsAsZ9p8SG&#10;6d1qGnBDeyRxJmg+T4BOT8an0n1RSV4BNhfGCaotdZQSX5FHAxItluLbAJJTXcmRfQaU/nIIXT7i&#10;VrWU/ibxQIt9zWMcIFAa9IADFLVfEC4xq+FZpuF+L3bH9n4IMy6+Tw55mg5hSSBJH4gDaEGbCQI1&#10;e6zNcMxEiaZMGOMvPdxuzE9nDZYh2Q8COXh7cj/GUAuW0Wo9UpmlebjTxyCcfaRgGSGBPzLJ9v7G&#10;F+ylYBkLOTVKD74BpLxJ5J9GNvqbBhSQnLGkB+aLBcuQ+JXTnucvBvScyM+MjpRh3yVRPKHa9IoU&#10;pyXpwSCce+CyB9haoIyQNj6cIrzJlnvwPUreIDF1NFKFyGrNWVbChTZ0KYNkALKerukd2mNpXu6B&#10;hdKaSjYskqbVm0LPqecrab3vOF8W4kIiwVnaWAouCq5F2ksZ2ckGuxG/hHiNEaQ+tPLnvAddBOCy&#10;tiSLJZgaaOOCAr9343s9h2xv9uP+Pe7nRG/FqAvE46un7cVmBl1CxqcWOCOx454b2fka12x/IOns&#10;HO9ZEVHXDN+5rilVFPpbikC189diwRtSqDnmSvYEQD82p3mpPUILysHxaDdYxR4j3fmZg0igIcun&#10;h9zgPMt5fgMhaAbyulqb1sOSbFwLBM0Acl4dyVUPmiE63GY82ThohkSjZo7rsVPIjMXkoOQYmfES&#10;l6mBOaX2jYDeRwM5DY2gJKPCZ89b8rILn1z+ie1Y0Uhbc03u8IksC8B5Q9v6OVto7zgs7aSaLmsd&#10;CIDNL02TAq1Q3ZDvmbSdRe53mgDXAWmak5NEvuEZDeTLAvyhCgzO61z/jcOV6BkbN8RTkadG9OD7&#10;MP3O7amiWID+liSegWajWTov8L0RwrQsMFd8nhrJNFVPD12r8r20bg3Wr6Qv8by5UNqfAFmVCigI&#10;555Y3UKehzG3CgRVeq/F+Z6fSeKnIu8sxHdD/h/Fr/JGx5VlFJC/0ScNXOixjxAQpRMd+hD2MkA4&#10;G2iK3wzQ9H6LvUmV2UMXgh0QGPc0LdCQie7WWkfRZJ2otIKV43I+pFno70LzZk27gZUL61RhCS0g&#10;Ymx3LmjnudZ2wdK4kzfn0neDiWnI59p8jX9kgunjcVhOGFaDc8gKDwSsATNWWGGFFVZYYYVLC594&#10;7E0APK695Rm//9TBzUe/4vDgD67tXT/Z3Nnb6652m7s3fHd00+HovDFd4SJCCJwBXMPJptt2Rxvn&#10;//Azh0c/9ztXNgA2f+Z7Pn/9R179k3c+8JkPnDz+86/FU59/z/be3XfDn36z7/xBX9kBDqfOuQ0K&#10;VmYxCiY5vJlE2+bnwdI9wOxO2MG7ZLihh9uIWKgqHW5ngrFxSjOYlyJ7DwXUOs0DJzRxwGVsrc25&#10;WF9LPytqzEBl/Ag/C5LBnNZq7KzNscncly5aLOY9exBG59nl08rtceB8QNq1NE5OTd+1+drcySJc&#10;v3iK+UayruXcAyhvJE5fvkp6M5nXaO0PDUEeEJV/pewKDWcCf0iYX/iNcop3ObKnHHDD5i9/0AaF&#10;ebJrHOlcCSqYtl5jEUVeWT4E4+u1Gc8Cso7mclIl+GERvk37ZHzRWG+Tgh8A6TaXgJvShjG0pAnl&#10;db6384unMO3SqQZAogPGJG+7ZoCyrAcM1056qUqDXIQ8IH94S1WjkXx6O+hbMcO5b7CgCzV7mEFl&#10;DBMqiUz1rAjVHzTZ3RC4DF7AYSBDQZAhU4Nl5LKncTCWAJciWAZkluLpYG2G9iRPoha0jGMT+K7k&#10;nNEISsEyMl7bkWwSX5acvpqD9qBFSjuXYBmUYYGciUMaYfCMt9mnUi3vr1aR5i0Mkb/yx1JTAmX0&#10;fOnEd2bUjsOdaUK+Y/1L/ZUCZdAH5pcGSmeW8JsC/V17ILrouroIUNpLanpPqR7Pm6I/MX2tWpY0&#10;veu0Wal0l4ld5uJqRa9d8cjml+8HpUoeu/Ow3yG/1hbF5QECTX/RAmhwmxOX01yGX2A5HWzxUYeM&#10;e32+/xeDaGVlEJ0jw2/O4pL+650j+sP0wBlZYPZzIbl6UGLlmE6Y7OkYaVRqLtgBsgLS+pVsAwsQ&#10;SFtP0vpoYssVUCqcm7hjtw92F6T6LjfXSQ7AtaAZzc9smkPZonaaAvFywsl8ngXNcMP3iW1aD7FE&#10;y4a0lXhoJFc5aAYPSBjlarYGziFohpZv1yn5rghV5xjPBJ7iDKnJdZpuhLskI3kwCENa1QL71IJm&#10;aPKvqZ1K46cm6zDIJ2b4KNlPw/eYJvEYacNad9EcLRvcD6p73sAzSR3HyZbzCG9/Nkjrh343o4mm&#10;tA1p4e6GV0lEB5cnrA0regCN+UNpQ3srIIrTkkJsBI1lCHVSTbqle3NaIRE1HqN8loJu2IG2h7mc&#10;DZOB8CqN5krSs3jeDCi9RwiybPghFRiGqa1bQxpQsN7nSsIaqPKARMMmez7/bSav2BkiZsUBjtOb&#10;qYIupx+vPwdK/N8IkjtHxs5URgF6UB+TYKaLj53JQk3OOmmtUzCa9/BpfK+a62wA4v8HmeeR3BeK&#10;QRkFXX8+csM8t9JROEOHOYwP0LX2a3NuAA3VP6+Mm96tJnet8agzruFxjg3fzSyxrkuyHRjzHPnO&#10;y/eVYKqLLyDLgXTtDim8ADvPNj6HrPBAwBowY4UVVlhhhRVWuOTgcPvDwNd980fwpSdfcfLFX37d&#10;C4/+rd++5rY3rwBADJqxwgoFCMEz3P6Rv7d/5DfHnd/+4WcOux/8+NWT69e3R2//a58+/M9e/fde&#10;+rGP/Xj34X/zJ/DM0+/B8d33Ou/f4Dt/0LfivHPoBmvIaIPhJnnxssDi8Lpj+k6gHTKHNHpYpcWo&#10;AUe6bLI0xk5N36VpZlDJnN/Y430+t6khRks/K3LMEGtuvNAMK8EArxhk4u+ihX4mapoR2KDtaHvM&#10;12mMql9g5zHyfs4zZsZY/rtV9OIsHWU544cv4sWyxdwULoMNxl9e7w6J/U2iBV9+mmOfFTR57Kat&#10;e2H8vBp02WZ+GdFg/pUOkV5AobwGpDp5gXkYKRci9KKA+pZK9nMp4IYljm2DOcXGtM6R8avm/J88&#10;fKUEKrW/A7QOcNR3Al0wueQjSU5YdMLiNkG1IKcaPYbLuiHOEWl6KqrVKOeWDylqDtKWD0pqeniJ&#10;BTwpK60Z7SJrFs6KTmus80z6CwTa/SNG1SiU19pp/tfHOF1MZS1nCqrXE4Ea5aZHcoE7vkxCmdEa&#10;8BFQplUDRwGq84/65CamR14IZwbymLAULCOAwyZp+1yDZdBPs34hyyxNp+YstUGejkKbsV/WrjWU&#10;1uqCTkHSQyHJSSDsC2EZTyGb5lzFz8LnEiyD8i3l65C2UKASgtjw6dh3KU04i0pitFAtrzixv/MC&#10;Ih/54zf6KQanGPYiTXz0FcbvYW/PjgHIZXQAjoeES9AlLwVw/rcIkrHYWrpIQBelI2kSlOhTypPa&#10;cyxdql+Zj5Japg1BA6upfxBZ6KxwljmS6FtVg0q6urSPSHUlKHU8ZQ011N8uMnB5O8Xhn/6m7Rg/&#10;cG8JpeAZmpOW5pCdcBHRA/ywRqhPcpKHkCfjEvpB0n6abuKgMQtqSiTdBMh3yh8ltTFrYkp/vLEF&#10;1zY/m2nOLwuuFSmYIeXa7Fzn5ECHQP87zRt5Tw50sODZrXQeLsk1WyRSAmmEG71D+09qg0iCZgy4&#10;Tm3TelgSTS940Awgl49a0AwI68FuEAqNNHuOCUhMxdKdGzek1AhD1kjgJS7HeR+GuGu0Aprxl5S2&#10;SwCEEDSj2I4VjaS7jVbrUJM3ADGEIGUDvgVzXFKlZ+S72bgSujQMEDGVZzz4HjmgE1FYIMhKyRbT&#10;TN4osoYXS6rSRE1ftECzIIet1k1pzdD9mQ8T5Ld69m2wVqQ8A5CDCvokD5DXSLxHZ+8kedvzSTGB&#10;b7UttMeUJGptz4CarDeBlNcyWZbd+YMNrULDFjSIXVvQIcx1gREpD7BhlQIRmkDrwAnSBsXlFIVs&#10;WlmhTPbNwK3x3EsBD6bOnRv2Leldt0mg80X4HpA3Zak4XR9SHcOzgKS3GELtzc6UPwpmusYTJJR5&#10;N5H3lbWqFY17raa4GMx7Vc6cHTT/i1ogrjDf1TdeM7ET157FGq89PFPnXtvLjaFVIDDBFgTQ9Svo&#10;6GMp2hJJszwvrXC/wxowY4UVVlhhhRVWuC/goz/xZgAe19/2tN98+sqtR//IyfEfAtfuHdzZdy/C&#10;4+GxrDvcen+8t2rNKxTB7R/54+vYAgCeffLK3R/8+FV//fr2kf/qb//W3Yfx704e/9gPd7/2S9/i&#10;Xvzyd7t7J9/tu+513mPPAfBuqAfX+8R4T69re5MFfRBghbR62Tm3Yad8rxnnhCLWD0K0Q3mjS9WQ&#10;DkA8zMd0YqDhBhlTx3EpvSkIkzr5oY8hbpJBxiJICjO6pevUpSN3+bC1uW3iKFlL27ndQp7knJbJ&#10;GWa4ar3WjS8dq3MnicHELjfFcDkDGgYHGhpCPkh28QwlG/mlo3mwmCLqrWjA0nlWtsdWaGh0IcGd&#10;yMaHhEL34Sury8HssXbp8UqzR4WMztr9P/3U1qvlY9WSzDINcsNBIEBRPywxtrH8khyvGz42zx59&#10;D/1I08+dfkP9Zo/Eaw/CLWgiTV/2WpSVkfiE1wNGoZIebwxwJmPnD5KNeYXOc/jMnMbDEiKf/K1o&#10;iWeaB8sIafSzyXryUKMPcV5yQ1pYc0FHzGRKA1mToDyBVg1AC5aRPNaI/OTjZ/YQgD0EosEyaF/m&#10;MCVYRgu5Tc8Smre7dB4Jn7sGy8g85RvpqhI9gaayTUQjkW2prAq/A3BRXyOb9hd7tEflzUHjVemh&#10;9eLOoVw5pfIwpIXfkcBpEpRq2fepFSXczgE8Rjua4DxV/KvxGB0d4HJeDc6vXIUJ+XSLivJbcXyV&#10;8OC4XHiQZBEFuia4nsrLNXdivIggrRVpTZVoouXV9BNJZyr0M2VZUxEh5Z2lvbnQTk27WNB62Yhn&#10;wZm4iDwg8SNVyEoTWloLTvk9ZZ2d8562NHC9shT8iIIUVCykX3C5PgbK6kHasyXnr5jvx3x6XMj8&#10;Swkb87xR92C2WQGXGg7nw658T5G+cx2SnPEhFClUSx0tpUK0X2m/awzauY3nL3R+qwWvyPJczsuJ&#10;nzQ74wUHIq3tUsCONgMW9MranJj2L9gNKCHDJ9/eHJSgGTu0aT0sydZwwYJmxDrszMWDyUoBXZoG&#10;kNVo1Iz/JMEZgKS7cKAd0hLDDMb0zFAGoV0r1BW9YUEeE9Pp0hLO/T3J6u3YIc14qgkUhD2XX7wK&#10;ZRVJZlGw2pYlR0tutzMCba5jviKmx7Ry4A0zkGR0k3tkTgMmLzQREtNKcsWIQTQblXUAAslJEWCK&#10;PvnMVFOPtKBUyQLVdvtRLzNlOtA/PEGvf8P5Zzwr+aFc7txqYyOV+JbmFYrEaajUnwvS/hdxmD9f&#10;bvi/tm+px7eYNoGGc0Hb66zWbNWxGPIxE8hollS3kOWl/d1ivWbnBspfyM8l2fxDr29xJyrNuaGc&#10;Ks6dY4Gv+ow+P7CG4pxtYoNpPPZccSP7TrDJSHqbGEBBYow5qLXj+fysx/5Ag2Bno/PbdL0vcU6s&#10;rfVSubQhmMw1baoRFIMo8DyHwnyHkAtWQe3AaG64xkuHECBd00G4JfOtyQcD0PY1g3Grd+rRrqH1&#10;IS2CFVbYHdaAGSussMIKK6ywwn0EDrd+HfiTP/ARPP3pl5984Vf++Itf9QMfveoe3h754z3nDrce&#10;APj388V5hYsN1+D2O38Xd+GOXnmK07vu3ocev+4A+CsH3cF/93f+7eY6fu30//ilH+p+76PfjOef&#10;+ws4PXknfPfHPPxwbnWdc24LYG9oNJyiezN1y0dRJjYQ7VYISG5HELKZUS69OUnTrY1SjS6duUFF&#10;MrRJBpvE8aTFJSqQGyZMjDR8bpgRtnYxkbRB2zGccwkMjDTcWS1Nz9l7zEccmjTPpkZYEXFDw1zs&#10;j86zS6dPmlbNgGXphNbYCb86d5IYBGSj5phpgJhggI/NW8kUzXCeMLea3TaCM/KxmzvoVPY6XoyJ&#10;RdkZmFeah5GdJY0AACAASURBVF4tinbEdmDDfAmn+5RpNP0AEn82C5ShpPPtK5sWtl41Z1wTVJl+&#10;0pQeGVNWSaW3ofHyGaHl3jWAFrQnCX4QypL7JnqZXmujuTyz5I8gl6byuocaD0HVD6zPMJpe32Dd&#10;TOGXKeRbjGcAmRZNnTVK++LwqT22ibhB4ZFGsiaivjStJF5Ig2XE72zvzYJlEL4a202DZTQ7V17W&#10;YBkOeToqbSbf2/CESk/6e+FgGTxQUPg+yj2nvs+QyKYF4pD6XSxYhvRYaQk+riMH+XzB05TzNy0i&#10;pSXrgVekfWkVzwHY+WbXQBk9L8pOMdQESXk65AUedhNwqOERHihf6GAZWvAY+jsAd36i6ZIOe9+C&#10;tjboOpXypqRr9Wn7lbamLN0SqkKTk8uVyk/pb0o/5yiamgLdCqxoZVF+Kp/U+ovzVmMWvidKnZUQ&#10;oe3sUv9+ZSzIMl5zOKP54XutzAWFRO+UnCCQ7vN0j0/to4gsmb1Nd0PWkE/1icSh0o39Tg2ckd1D&#10;LU5u9SDFyjHdMfIIqSYtL25KcFJ//HB3TnqqtnYkB7CFzhNTzlU8EEGkMNGPY3uZGSd3vqN9lpyM&#10;7QYp0F2ST01pTg4LktNCZhxEzr5Z0IxBcExt03pYkj21mbM+6Ra5TbTvNe1bup+i6dw+1rcw2Cwg&#10;2ziawCKBILj8o3IS4+9ERJKNKvJRwMsjraDJVwPQnGMb0Eqztyc8QJcUW3KjLJzQjhVotGjBS6Jz&#10;nbQRQGazsEfHt14CAS3l1QIBImo8Q4NNJagJfKQF3rBzyFN09iZyR5IJQKLfadVCOZGRjPU2bf+y&#10;DiCiCQtOnky88kUEmmmAH8p7t/E60f6ae7YWqLgfdMlgV03Qo86PZiDxHCawJFfaeFsWqCnzZPh2&#10;LWmW60C8e021aEWDMP5WTuSlvYmqNpLqg5FesTllfzg7fgVdaDawhZdkkX2Zq3h0erX6Vmu04Xmj&#10;OndMVlFdEMhlU2J/sVgCTfcqbSMSFVwmqHld3u5c1NrxfNX+UBha84B4rc/U/GFnGEd6kZnPfbKW&#10;a/M/Bz+haYN1lK7TsYOgR0hvY/uuF7JXNVnjBdlencJSAYsJabenF+eLDyvRvSUeB5rw+Qr3NawB&#10;M1ZYYYUVVlhhhfsOPvoTbwbg8dCffsrj6eu3H30UJ39wbe/64a3t/q2DrXeHWx8CZdDvK6ygwzX4&#10;09sOAO5dOejc/pHH6V239/jjDwHA5vWvvY3veu//c/Ub8a/v/N33fXX3+U9/U3f7+T+P0+NvQ+df&#10;48PfPHWuc3Ad+t8bAH54YD2PB43t+iloDRNjnJitWCar7e6CmtKGwWGdG86yh0PCBRBADDeJ8W1s&#10;p0ngBP5gazZkNyhjuod8MxaqFZmxwZw3fCyVOZMzZwxus6zyzGyEGo9dMrCGdEBnC4AYrghxRkQN&#10;cGvL81PWuziMaIsTaGb5gGRBvh86gHjhzLOH79wBr4nDsDZm04ciBajxgCQvDTdnLovSh+BpFH2O&#10;zvhGU7lQcEZztIizO7/lz5hRzk4+Nd3B+IFAQx0lv/1OOhiLFEhVv3ExpkVDvqjJm1Fvy/fwxGlS&#10;GXOzvy6WdWQo17WL07GAzCOsyCTCWUCJJxoHy+B5QB4sg4LkKC610yRYRoJICxkbO4TOHFTGsDNB&#10;tqj4zSYXRg0OsbVgGQ30p7MGy6CwS7AM+mk3COHyW9K3rXVPzkfjayZZ1nDW3CBPx8Q2HWDOf3Fc&#10;E+jZ2MlKCuQDIOMnLveAVOTT35RsWiCO5oFd1AF7nWdbPdichhhypRTk0+ffVd1NSBN1u50rLg9+&#10;PN8AUINUcOepEJyC82y2ZzP+pWXi77BGmEwuBcq4VEEyAFn+BOD2FVqHpkvBNu5r4LqPdFbS6KCl&#10;8zZqa1BI4ypTCb0pKO1ahuNSaquWPwXuV1bjW0ANlqD1VHV8Cq/xdtS2JUJIexQvPxW0dSvtvfcp&#10;cLmt6UkSSGUuePAMui/z4Bm1wBlJXjh6INUbkquRgUVpub4twLs6HgFKOCwPfIPR9iimtya6BPJl&#10;LDXlwXiJ68hKX0sRRrp/0mxUpvexBZSQ3rNIaYkNwbnk/Aakdq30qOzEfuJQhX7bDNKldOV0XyTg&#10;pOPEGZJ9nk75m9omkqAZw7imtmk9LMqjmrN+KGfZLeEX+j4i4aUgJ4V7rizoEOXtSNyuaJOdNwCy&#10;fy4QCGJoHLmxC2mac4yPSJmYTvEShS9Jt0Cb0ar0adEdm2ctAAIFyabF8RHbseIpaexN6ONGJUX3&#10;bB+nn5uOqMzySOvS+lag2ScaBM2Q0jjPhCFLz56C/AKAbL9tIXu0QDQ2nUA/Z4X+kfJFllaSI4br&#10;ZokAIvKE5/wurZckgxMLvODZQdKLjPcg6Z4KANmjaWFk6yULBo/xnGNDBk7bBMtRbpWqqvuf8TyF&#10;74Axv/b4q4F7Yp/Ih+ri/9CMBnTMWfNG45f2JoQ0l4+ZLUUt8JHpft8oaMSoC7KzBD9HqKoeScwu&#10;/zB/CTR+61KcuwJrhJOEJiBM3saV9ioT0CaWz7+kp0nCwEjmAcvwPPse+UDYdwCI7/TtA50pPGUx&#10;75yRszVO2ndAwgfqfA/lZst5yEvJhJ3SxrU/cMmLyvMNcH6ZBRlvB3lsdH6TiErfV9H5jdPpBF00&#10;O9TNQKuwpxuB9E5KlMnZAa2xPrfCfQ9rwIwVVlhhhRVWWOE+BYeXPgp87Z/+CG4fuJP9u9vnbwLX&#10;NofbI3+859zh1gMA/36+OK9wseFa/OZP+9PW8fWHtv70rsNLL+5d+fDjN05+49gdvPXbnt3+9e/7&#10;pf1H8QvdT/6zV9/7nd/6c/72re90p8ff6b1/BYCN8xt4h9MhUEZvzvDeOZec9KaDdu4142h60OZp&#10;GA+pmXGWXyoxo44JaoJBwsAgpRlP6KMOpcCZ2t0JmjrhZo0iMa5kPMYNcY7VNTa+AuP8Wl+QKjaf&#10;YJzJbDExP4xU5xkzWGrsNYfYbFoFQ7x0O3FWaMzz2kOY+JuzdYDE7qzRwGj+mzoRa3jGm8TiHtPc&#10;yVwLmGJ+8aQYlUv2Zb4OygXODNqjhfiYmm273H85YsMeImrtng1JZZzml4P0k6WX1iq1oXNCaY9j&#10;zgJagAiaNxtCGwWeq5BK36+1ds8A0jo1p0UO+WVoTw/1bZ8D+KNI7UJ1NnCnwxYPbUW2EPZ1Ktc4&#10;S3no+jxgu79J0OiyXdvr+Vzz4UqiYko75tA0IFHsBDlzOCGdjVF97C8xGtCEfxYPLAJhzsf2S8Ey&#10;Mudr7kAFOVhGkwAE5xXcQZMz2jmEs+CcYBkt5dcFCpbBv0sOVYDsUMV/j+8ypgfiWCSYgCQXgXwO&#10;aLlFgMoELh94GpGRlD09qyI166b0xRtrvAZK4BHtK5oTqebYGh49RV4UeDakA2NeyB/Ljueh8LuE&#10;A00zCzTYEqSAUeE7Be6EyPMWcgI9X5DWAtdxXKGc1J4GvB2hfmlpCqpX0kytbgl2VVs1kkztbxKc&#10;o5xqCjuOq1aU51OdaOq8ziEz31p2aTsjBT8nTBmMtg6d8Juv60lI3T/Az0SaE55kuymVuYDAH9Br&#10;ASsAQQcIeopPd3uqbwydRNbkeaOuMg2PTC/BeQfOkNYeTw9p6H9TRzVtjxCq5TaDCX0tTRjtHLdw&#10;QD4xMAZc9kkdgOkZr3htz855WtAM/t1+kIKcauyAL+MhEEkiIl8qDkrQjB3atB4Wl+cSzzagZ2pv&#10;ANxAmIyXiD1MDJZI0xI+T9traidblA89+2Ty0Ll8IdMyjtbnwtgr6RZoC7RpBKXArWmwqnS55fJv&#10;QjtWNFqQPqqskeyrQMoGrtJGkmeFb3u6SPtlhgZLypdZKtOk9m2QLegYze6VmWygOp2mmjmeyNsz&#10;wFMaP8+b3Qfja/pdWy+JmKUJWeMwpUVDh/Swz2Y2WGIDDecb/oyiFwf6GxO7gIC8fYEpNZZM6jfk&#10;WUCeE4M5CrsUDxaQyJ8SicQCaeuzoXXggJKgFssjGT+X3032ei3dggbSGya6J9OsTFax8ryNuTTg&#10;ZzfAdE+vzZ1Txj7KLPk9nIlsaq3XZRMb0sK8awPQZJ0lau3GnbN0rusnqGR7VsP1niFnrKMlGy7G&#10;zqrTWCpgIYNI8+I+e3aI2qj0blUYVu19q+18cx0UZuPOINvXtP0tINByvhuu79qbZ+1toviWt+WE&#10;rHA/whowY4UVVlhhhRVWuK/hoz/xZgDAV/3AR/DQjXu3v/Lh4+PPPfXQ9f2TvYNbB1vvDrc+BM0I&#10;388Z5RUuDVwbAmdcA3A7Bs84+sKXD/ee/OIVD6B7w5tefOTv/rX//fjnb/6Lu4//3Fd2T/77b3O3&#10;br0Lp9u3w/uXxzsW57ZD9OcNAHikdxBFNHgJ0zNhqaGCRSYaZzli4asBgpoDdfhuAPyhUUwTHJ6o&#10;YS41wKT1zaCZI642N8QaJRkjEqOyZKRpaKgwChihRaodo9EORQt3CSrPWPN7LX2ntqFfKklOarRY&#10;JIxkoDKGps7nI4hGdypXKVsHQ7V6IWFkkGwaMIRbuLMBsj7BxIH8MLMvajj+8w4YQiHbZ7WNGLDh&#10;AdKycAkUcHRCl8kjMOVxeNOgPqag8SqbEO2eYKqsmwtN1yuF5KYbIg0qpJIFe8OjUIMHpdrj8JAH&#10;OPVOJY0dIV+gNX301uKhbXKZOnwmUR6GAZfOD9payQhnBEvQhXfJ+IUGV9HIJzmMa+00kasL6UEp&#10;SAKE/hyIkr1CBqsj6RfGZ4NSkIKFgmXQABelYBkBkmAZBb7q216DZWTsxNOxY5stgD/kvSDBMiTH&#10;qkDIEsmS705uG8AyvJoNlNA0/NaCBCzu2En5jMo9KY3ty1xUalXC97P01XpuJIj8xByfCkEqxnLB&#10;gSpXQ+j7Ie7Lkeh5Sv9TcXC9stier+eAdg7THmvzMpKN9b4BTfbTBcXTpd80XdOFSzqOoINPQUdD&#10;i+dp+VPU9l1VM7Gc5R5bI8ZlBSv6KLSWWLXWxFQy8zal86TUx9T2sra1wVDEp6xfKV2rVxvkJQeu&#10;J9WCZ1AolbmAATTovk3v8mK+aFtF4rQdywzsJjuIDfqHT/WPUWdxRD8pB07UHMWXD57BF3ZYa9r6&#10;CARwaXKir2rVqPK2Q19iw8YgOWpqDvMLnTe0YBkBzho0Y3QkkmwcY5/h9/0dNIPwpOQwLh1GOOtm&#10;QTOGMlPabLHeJRsFTW8Ekr2MB81A5D32voLJQO+8wPduIH0jW+ziwTK4nuLkTylohidnjIibZ20F&#10;xuR9WaBO+Kupo38qg6QACMFxW7MfAFTmVdqx4qkF6VOcW6r7ULYCRpkVdHBNXlnKKm1NGdNFe6uT&#10;8JFzUZfj12gj2XJZYy5/SnfqprzC+xDkDNKkpKh4iJRk1lw0WR8t1otHKiBi38p6yYYp6a+0sAE0&#10;XiduoAN3XqR7s0srRLKN2w+Tofw8M19gBKwgMqXEknEgIDTihYx4NWlSmCeLZgt7H4CJNNB41QAk&#10;3jQFxnh83ZZYxAPO9TST6Gciw/nZBbDdz8R3uUG3gCyra9NrefbQ5txIRhXfWbOx52ryoAMw24v0&#10;Zu7MIPG9yfovLexCdnIPLhbA7Ikv8bwBpPIOCOMItj7+Zj9AKUCaGXAdNnbeYK3T9Ozy3pEjH13L&#10;qtIyAy8UWXEupDbbsbPxD1vK803tpYvMfQIG60g7sNL5jQY9sHKZgm6DE9BUpldlsqSDA0SmAfLG&#10;t8IKdVgDZqywwgorrLDCCg8EPPUTb8Z3PPareOGlw9MrV09eeGnjrzrgagiWAQD8+/livMLlghA8&#10;A7h3dNj50865/SPvX3px7+4P/sor3EOP+P1v+PZn8Df+8w9sTvD+4x/50T/pnv38t/o7t/8iTrff&#10;5L1/eWjJOdc5oIPDxnu/cS6xDOSg2TdMzsKOfWedJTeHWhM+PdQWC++CmtJGw0ce8RJUMVTFv5Sp&#10;TlVDsWJ6oS4xzxyDg/GlYNb8/Pa5kS1/SJmycWKLCkZZYZxmc65dqFjMu+YZ2mdOv1AB0vpWlywN&#10;5x3Q5y6m0yXBRSKQyzfr8UtzvtQjGkCf/yG9ubxrPn4gn2SB/4t3CyW5OR8k4z/961ooLUGf1snl&#10;28WXz6QxFBUemiWtVVRknQUs4vjPaSAwZVU3LGUaXaYsQIvSo7T4uzDtkgNwqNvkAXjJ+cRyrUiX&#10;SuG3JMM2IJeqrK0S4UxwrfCEIV2kYARJV0SeimKiLyS2wx/V2iFdoE+TM4+26ZE8zy5mE3HEBbF0&#10;djCUM0mzge+ZzOH5ll2Sud8lWIbkACU9/qf90E/bQRToRp3qLMED2fkDEBQYR8qTzw3ydOzYZguQ&#10;1usS9KQokL2rFHgFcJmcC9+BlIRB1dWcp0S+b0lnIKWxRF/NKag5UL2S65g8TTlvS/osr5bocjv2&#10;dR7gR7mnPmwCxvNNkJcD82lLui+c8i0tM74bJcFd6DnKu+RTw+FSBMkAyjxPf2vBZBZbJ0sCXSfh&#10;Nwdp3BotmFKo6jNcBydJJVRKXU/JL7XJUT9L30lHpXFriOwK9ytPWkCNNhN0Hs6TvDovK6XNQaHE&#10;r46Vc7wAR0Da83j5GmI1+dBYj1wauOzXgr7RvPCdn7GaOQ/bQCl4RilwRvgdzmuSnkH1ZT+wHy3X&#10;twV4J+MgPQ5OnNPYmXFZcOy7pJByHZPxwZRqfkZfSxAlGY/A6+cQpK90/soCW7hRk82dh3K+9i5t&#10;WwvK0TxoBv2+eNAMIC56yWFcdCBHz5LUZpEEzRjGUmvT8k4xDoXRTHPkC2WtuoXES2nQDI/xvCUF&#10;yagFzeix9ll/doNQ+C5AE3sDlXnKp3OCuuNHPgt220x2UsY0lqGafaZh0AwgPevnwViGr8KSDYWq&#10;7VgBp0+AFnJMkzOJ8Y/XAWM1QsCIK988DPDW7oIaBM0Axj0ypKWyKOheuY2J7o+l9k2gJKvN34Rw&#10;HYvkcdGTpU1oYzaajBbmjsjYfb1IKmlRTzVYK5rTYsgzAMkRVXJoLPl0lgLG27BEhSnD3ihlF+tn&#10;Bc8GmpwPaTPnquQELL5nE5ckzxhbMJkkjU8t16uUFi8NaDrGtKgayDRsbvc3WaeBz0uLEPL8h/oe&#10;8iZnMf2NAxxpwWJiGj9GhaEN5wx4JHKJNDB/7NI7BHP9TppYgrx8sBfWTIMzgIju/PHztcrPelrA&#10;k1oABRM9vym/s7XO7RIAPcyQamFeNTnfcM4NWIqvT24LTebbDfMYymSyXaPBGUG1BRjoN8XzFlKZ&#10;nRaE+TglaBAEqiiTxQpcnmlzvYBsW+HSwxowY4UVVlhhhRVWeGDgg4+9EwDwmr/567h9+/ad5557&#10;7vgNr/7q67dvHR66g63ngTPWoBkr7A4hcMY1+NPbzu0f+ePr2B4dd27/+On97v/6wsO4Axy95/s+&#10;ffp1N/6/oy/in9782R99g3/q8+/A3TvvdCen3+69v4bBDcQ5d4rRsgHvvRsCaNR504x7pe7CLSFk&#10;Y5t0NheNcnNRI5eEhheoVQd6ILvwCWncACf9xYt5yCnjMzHC8blmRlPJAJ9cjtP6tB0LK5nd/EpQ&#10;M6p6TpaAVsUO1mTOremgjH00xJE0amcNn1r9pZzS5jRRWJvVeUtsceHinButreaojawjHUCcXGlp&#10;B6DrQKCf6cMiaazNgg8EcMmHXq0kNy1k33AJxBzLgLAPsR6oqIj3JnKkfLOHCiWeXCpIRInkntZB&#10;LrMuFR2AMm+5OktWiWWE5yK0YF1ml+auOu1a8APzh7a1ACImfSDdg7R9iapqon4jtBGzjNaLBo32&#10;OW1Ok3SfPqxI6sf0st7QlGeAhnoAkMuGDckTZG2vBA5VKZ/RtkJd470xQ11ZX0Cz80NyLqwEy0jq&#10;8QeITuLPhrIoQWZ5uolyCtB1aM42Dnk6dmyzBUwJltHYgUpymqoFywBymZe/v+H1x7Z5v4sEFpAe&#10;aQB52uKOm5THJLuIJ7+HfOkI5lgx6ftZ+loawp7JHD7Dd/rJH1J7l9KHm6HCWzH+vjPk8TOQFJBD&#10;65/icGEDZWhyJvyWvjd+uHpxQDsI8d983Py3ppvz+lxhFJqS0CihIqEzBbVau8Wp3lVOSAOa0tlZ&#10;5NH9xKOW8rhG/6n9KDiV+JLrYCU0duw25k1pJ2lDWvfhc2qDUuNcfhSRuNwg3TtIeRRo8Ay+51zQ&#10;/YU7ZU8NnEH1moTbyHF46CCyXZYXj8u5MxkPliHrRjB0ONsFJKVU2zfJYIPTmqSyht9ZflEBZg0t&#10;rOdKNjyN7xdYA3IwgrHP7IzmIB6ZgZRXqVMwb1v7bDdIRvPSZzMcCkTLbK5I+VoMmqG06Xyebjks&#10;TjONX43pOTloBsgZrPKZ898GHh2o/aN50Awglwd2HSLVQzR9hPMKszEU321I6QagrctGQTMAJDaq&#10;8JsGDPLI9+PUTDihHSsaaXxE80zAjYOOfUtyDPk+zNNLTpdW7FMKSmMI0h5GofR8LRXNKV804ZXF&#10;nW+5skb0OBE/2gbPMJYrzWlRWS98jxdV0JJMbbQfAeYytea4mIiBsN1QsVJydjVhC74f8rxCkeyc&#10;0QgWChrAf9P7bXVZxx880VAnKOmZJnQI8onp0IA+JIxp0t1+U70RsJVX0gUJl1ERD+Tsrq1xi7NH&#10;Y/24HjyBlSek8VKBWM4gOGlzPYZOprCwNYd6V1sUDcBQ5km2CFYgGU5mYyvIy/nItdNXAch6d0gH&#10;Uh3F8fLSudFIN9PkjEnTbpTT/F1NhX1VHiF5s8CzfdLBULYXB4aEuLRolFvagc5wT5fSZ4Kqc1JS&#10;iw/2SsxgeU5a4X6FNWDGCiussMIKK6zwwMEXfvhtwF/953jFjUe2L9268+LVDkfd3iuvHt063rt9&#10;/bgLwTJoAI3zxnmFywjX0L+IAHAVuHvSeeCh7dHL7jr/yX93tPns5urJSeevvOOvfObKX3n0iTsf&#10;+Mz7tr/xf7/m9Kkn/5y7fee7sD39D733j4TWnHOnzjmH4e9A9xcR3oEG0Ghq52KH7XATErPppSk/&#10;vJIl1PJhl7EBTnOEK1RUjS6mgROkcZoZZMSOkc8pzdYMMrV2d0FNGK+VISrcpQhO5Z4ur2BYJzZH&#10;yXmSOxPNhtLD1Lnjj/Z1YW4lZ7XEEEfqScSxWuglR765TStr3PFxA/n4gYmXEDOgaYAcQDeWEoMv&#10;hWwbSOWaOe9rwWLC9/kdIB2UE9KEbLW+lDcPPekvMKeXBa64BJMI24PDWPLY8KLLZwCT6EyT+VSG&#10;chKhLJ1om9MByGkg8OzOLKlVmIOmsnYNLxFrF2CAU7eoRF0tjLvpQ4mIrCGPaI+u46dL2WWDnIX6&#10;wgNudA6N1wuQ67WUPxoEy6AgPSbi23n+Nm5CO9a0STpzOc3MgDOBE9Lp/Pv+e3SCCYQS6mh7qxnq&#10;lfNRw2AZWqAdAOCOTcEh68IGy6DQyvFEOjsA+p4ssZIks3ZpswVcsGAZYyCXcrAMujcCZZJNCcSx&#10;aLAMfh5YmN4CYpBlKE9LlHS9Cm0yfvfQ26UFpfwFYdgv+y2j77sWqCIJktGnZD4Z1LSYvYmlel1M&#10;U/6qodA/xSE6FC5NtxqUHl9ynZvWoemSfn6pQZLtiUJL0vhvniadTzS9xcnJtCutOS1tCjo1tNS+&#10;puyBJcQndbJjnV3q2pwdLwZYjrvUVot5JHxUm8bsbDmhWz8xr9RG0r+EZA0xaQPm9Xl5CdlLLlu5&#10;bqXtOZIzbMiXnGQvEIS9HkByTgu/KUh6BLfVin4rw2c4NnN7FAQcpP4DDjygxjCQBYGvD03PZDaA&#10;MNZStcxsIPXFD4Zc512IGFrQgVogylboMLtBKaBFcB7XdGyuV69BMwCySPPDsvR4X2LZLGjGsPY1&#10;+63koGs2HIV/gaayemrQjJ4/y8EyAgRbBA+awfuzG4STf0d6wlgMUT0kMwz0n86VeSUz7nAktfQ5&#10;aCvrspE8LMkh6kAp+tqA/pbtafTTBEr0MZdlgS+Z0AdJ4yxA5VVoQ5NVRCeaTSLtPsiYLjVHumgP&#10;8vJwg/5Wc9o1gZL9ZwkHPS4bJDGUlJPOWUayZSlaaOuF8jopHn9H3TVJEL7PRZGNnYK1c7Jy9pDU&#10;oFh30B1B6if7ttVblLFFiHSWtrYkjfOsVumMIMkvY9AC/8QzrtZlds4aazblVev9jTNf7GcYg7ZW&#10;nb4PAFSnnAGt12lpEUrnkGxqGYNY3582HLsUpIoVUHnfDbyfrBfLt3LN5TOXUawv6X1vnNOSDLr4&#10;Mi+d63Hsie5G31uEkmReS2/JZkMr3SSRcVxHQT7nY+cobwQGoLGihQjh4w7zTdZosmbDEVM4C5sH&#10;SIFvS15Nucr2NaFc2hBMdfCk6QXOZfHtFD2MgajZdK6lzc5Qn1nhvoQ1YMYKK6ywwgorrPBgws98&#10;L54D8Nrv/1XcfOiP3v3yK994/Kpnnrh2eLy9AgBrsIwV7OEajg7u9ldqN654B/i7myN/5cnPXbnz&#10;w09c3XPXt3jru79w+G2v+7H9T+MfvvTTf/+Ne89+8W3d7Zvfg87/B97766El51zngA7ObTz8xo0n&#10;Ykf+PxPoYdLl6fQwnmQTQ410C21lcBUP4vMHrjmAcyNMLM+MqdzhyRK3ZZ1xOe7MOFM1oDcwSDRy&#10;NNWMqACisc0LSyG+b1IMbk0uyK0dHLKHXdTA5nQx4Eh5Ed/cMGkKhjwvzV1M09jY9aVUOWdlhGz6&#10;2LJkOHR5McHW2Jz3tXFaPhwSgRigi1uNRDc7uadd9IQ8wKXsJ8knZY2aPVDQ+NR0f6rQmbMy59VQ&#10;p5VOAixEB0AWyIDKsxlL1ohlvHYb7NmxC6arZQF7CiJ6vGMqO703C37QQn/zQDZ//OFsaarj1s8I&#10;lxHREGftAr3RI20psJlnxODDDmnptii30zSogfZ41Azo/CqyIZFpwPgonPBYlcmM8S4FKtDk0Nwu&#10;Mxnhsrxe/gzyiDhhJXuyIIOAhnIoGcTydEt5hcgU7WEWZ6UN8nTs2GYLkPZ/ng40k2uAvJfR9BFy&#10;BylgC9i/OAAAIABJREFU/M1JJu2NQytJnyGtKWjBMM6B3gwx5DIT5NPn36dUAct3vB1MrLgweIA/&#10;rAagBqqIdhcHUP7sy+Tqh+bQF38rdrta/xc2SEaAkqwOQH/X1sulB7qIwm8K0jg1xZfmS+smUQD1&#10;ZVfrrpauoaPVK06ldCCUOpFgVx45K09NwYX2sUv5Ke3tAlZ97zqOJfexGqT6blpXSOfrhHcjkaK0&#10;Nqaum9AO79fRTAmxgBDfX2uISIOQ9v9LDNLeI+laklNsKLOAM/ZZge7/NNgwAEi2VJqXBiYO+alO&#10;3fcxpHdjmbFBDDRCbJf3n/2VTO68tjhJ+f4i6Z98LVFdBONyq1RJ+UXbpwVduzVotj1tjTTm/dI9&#10;NiCc6Zwb+ZLxK4DkTOid3LYakKMV/TU6a07n9ghwwpAsdsCm9ldqy0iCZgxj0hzRM2c4y6Ew2mnO&#10;6aGsVbeCDSEQY0rQjKStSGOPPrBLWAeb9vYJ7W6+0N18ySTpL46IycAj4ZOsRifVH2XmSLsJMHV9&#10;1danIX9JNioAKa8NNNBiPvRLl+kDkAMFmYB0F9LqHlGTMZqtNJFRAGGyctsWtNH0SPppAHxuAWRy&#10;g4t0gA9X4LMBbB3zhLQm9+50wwL57tIkDlGUO1YgY6KZKJI103LPr62XaKxEvlb6whgLcDBcJ40D&#10;XmV/1X0Afu7pCw8jY/JUDE5MD0fzMAwYCXlhfVSqosSzBtA4sElJDw+6lLqsw4SJBzEjKAW5sQDO&#10;n+o7PRTWKuFR5WxzdvzYmK1ltuYkre3roXicbkKv7IJwLnoFGWXxnlfh1TF4Ahlan9HnD7+1QHwm&#10;dpXSvM8euyazgETuSWshIYYqFGbghqYyrxakTHo7yYNlaO02C5Bjqp8JwJMTdqC6OZ9vwGa+lf4t&#10;1Bw2Z1yHkGwDMR3525oRZYP59sqcWMh3Lo+TdMj6KM3vf8B8T2+xhzOQ5leb5x4nrohnBRphusL9&#10;AmvAjBVWWGGFFVZY4YGGz/7jdwKPeVy79UzncHTzkWdwfPuPnlw7vLXdv339uHOHW78GzVihFRwd&#10;3HV3cdQdHVz3uANsnv/y4fZnP3PU7R3663/5+3/v+PUP/c7VT730T+798x//xpPnnn27u3vnP0a3&#10;fYv3/gCD24hz7jRYAHr/JatbSq165aAtZVs/8FAfiRs0rRjEpUi1ST362L7S1ixoFDRCtmRxQ3nB&#10;UJMATTC8ZIrNE+OMxcMKxeAS/tq4uhIqQ7MxvinzbQWasam2VhO7vHARZemc1shZVAuOE74nwC/V&#10;fEikDTaQc7uk796B8JvMmzaFSnpzR/NWD4fEFw6VNZbQQJOd9rKJ/1V6MPt45uAdsImPGfQ97OxI&#10;ajLE9qFGkc40mW8/gHKBIFwIz4FF6MAvuZQ1q7G0Q14na9sCTbZOzdcs6Qp54IL+uzBCNu0ledVE&#10;hrWUZR75hVnNYVzkEeHSLRMqxnQBmsp4zZEcIHu9QLpYP4rbCe1YgeaADzRZR5OER8RpSA5EA+EV&#10;sR2ebom2wC/NdIWhy0xu5JfwksO2eulbaetcgmW0kNeafNHk1FRW2qXNFqDRrCUtafdsD5Qco+Le&#10;6FPHKCDXHSnJpIAYovPBEqA9BG7kzDMRqeHTse9SGmFkypK+UoXKW7GSVhFoyvcSeIwPk4RHhzxQ&#10;RUj3I8Nl/InhN8i+nL3jjLzrxX60QBm0/0sVJCOA5DgiPcrkZS4tlPgekPmdp0nyiq5PVkfaPiRV&#10;hjdRQklDQ2tHnbra3qbpXLSO1sau/HLWfUAjXKn8eYFl37W2qKIzZ4+dinNpDvjec5Z+SBvaeqoN&#10;dwp69DcXDVL9pC7fiKesHw2hklxqrJMuAfxMKu1LHOheJOnKFwj4nZ8aoAKpnpEE0aDtEf0aQH+L&#10;63M9vP8BwJX7D5DpPDjPwBklHZWuCbKuKK7SsuCqbLZeJR27WKkd1M7QC9hEE3QUW4LoSAeXHJmz&#10;+Az8U2i7FIC4zQAFei9of47AD9DASCj6nZ/pxKAZyIkd2sgnwR40W6NCv9IuObHDaF3o2+oJ48EC&#10;Nww8Fz57sgR+I+R1g43D0/rBJmcPomSJfeswj2YaJro23ad5eO3en2AWZqQqNfk+XgN+Xo0BBtA7&#10;8p4RStsG5a+RNkO/3sd+uf2L3hONbY4tNbPRtnQmHjsZBxxAFvJEJoVy5Du9GxKNM6gw0ESQZHsD&#10;+6oWNCPOc3gXRIaboDn8v+iwbkGQ1k7nEbiUYtKlagPxLLEBntQmzGEJR3Suvw7F4/dIjxKxjBaK&#10;xgtWwRgGGpTvslIxMtYFAFKW2YftAv5N4DFO8oxnG0LjoAGlOxmqS+lmjdI6NeDTkrwy4VMHlQnJ&#10;PUOyr5G16gYaSPdb5sGxOC2sxg+28LQNixbne7pU30JMNQwiIM1Xcf9mpFHfdld15qkIKvPeNIAC&#10;0cukcSzhXN54zgGI63UooIqz0h12Ez2NpllAZgsg+niQcwEkQ04ClnoIVJpbQE2HSPIcknLpXI/W&#10;AZP5VpeQRdts/mgakK7twAvJ+5eWE9LuLKK9V3aU56PREoy3+dklpBmtvxXuW1gDZqywwgorrLDC&#10;Cis85nAbwGv/6sfx3JdvHH/pZ77m5NG/9dvX9u9sjwDAHW4bW05XeJDh6OBuf2q7Cjh0/uTgladH&#10;p3fd9omPXd387sZtTzp/5Xv/xm8ffetDH771s7/1U5v/94Ov65596ru6u3e+1Z1uv9V7/0g4Bzvn&#10;tsMhcIPhyErvL6ZjxS9wFOMrQjYzwiW/WfrcQyo3NC386ChBhV0SsadxYznry/QMOUtDq9SWZIQg&#10;1Wi5jF8MDY4crJxMMc5lYlRzuXE9IYHL57YYdOEs0JK/4ziEwWmPJZJpZeueE2c2fg3nHelFCk/v&#10;+4e6HMbCwgWEpXNeswA5sTHkuA5pFfuqJtfMH4RMTd+9A+gTHIzRKPO/Ok572ZRkuXGOpCU3yqxy&#10;pG0zkILa2DWOlJ7K/qLd+UmXDDTv0tHhjGtW5FnanhG+Ux6LW3SjyJlxD5b37pL/dLPH3aUxW+7t&#10;NT7XVPvS9Ld6nL1EEJEBuJMAwC/K5bFxfintd00ezdJPoBl9yme+sBGFc4AfaRWDZzjWTq39hnAB&#10;gmUAyC7txb+AUZFB912wDCCXUZpgllhSklfS/j5F2JuN6xxoSbsnPMIdojIZF+pUyOX6BkQ+bPYA&#10;vDpQQsdSsAwpwFBToLIv/JbS2B7M1dhClTFD0n0l2buAnOXAziuSc6cUQKOXjQDgEp7kZkTui5Hs&#10;y0rftP9ioA5lbz930M4TkhObFCRD0iEuHZTOfzSNA02TyktrxKnJon5c6rbUfQ2NrO2araF2dqvN&#10;v1PK7HomnKPjXWYebQUSM00Ful9MnUetH2kNauVKbZfGQeVVAYWifaOSvkvd5FzDG6kJBM1GM6lT&#10;BckLDJrey/O5DkfzpXPuBYDgoA0gOcuF3wDksx37Hlgm86snS5Q7l/U6UAjcTh0+ct2q7V9t3gX4&#10;GuD6Klj+Gao4MIWQyrliJSG/AUjroJbWEh3FphBsFfyvTydnQXa8TvTyQUZqZ8FzDZoRkWA6tDmt&#10;g3wQiAYwgiHflh1I0IyAH10XLmsvygPzoSgNOgd03fiTDQPk0wqllIvkfBdyfeAxWsfBOZq2gUMn&#10;qwAz7QW9OOr7C2vbOwfnffUayHxFON8HgRA6jvNWYxzv4X0HJOtaaS04/qr4FJHtuwN6WpWxKkL1&#10;CAUMsip9zRN5xOU7RNhmUplG+C6Wq89itvOU3jeUnOysZZjmQMfvfSS1N+jI/QTKcs/q7ojum9qe&#10;akCXmgMl1av04ep4NHO4buGM2TeIIgPEfoViYf/KE9l3CzQXXDPSxNMNUFI5k/OkREsj/BrTwcEN&#10;qk66PpJ1kVaI4iHYeUtO6TZvU7iChfQ7J30yEAw0ovUzoTcTP6TyLDZtr59q90OiOSIZmsSf0jo+&#10;I0g2Asv1yt+qam8jkjLASB7Go9ZnGE1nspr/kmN8SQzFAhp+BnPPx24so6X7+JAOgRwRLVK3UGAe&#10;NB770AnEDYhf+CbftVNWo32afjcYPw+CEMYj/eESfidJ17z5/XbpLWBrOefAZADVU6S9cc4JTIFG&#10;W2iqQ4wdhPnUzriL/ZGPJnxeFV6FKeQF6PcGMp2mz13bBX1xKKDVRDO+XuG+hzVgxgorrLDCCius&#10;sMIAn/iZNwHwuP62p/3B5w9uveHrnrv3uaceur5/sndw62Dr3eHW++M9dxOmpoMVVkjg6OCuwwHg&#10;cMU7wN/ddP7KEx+7uv14d+PooVecbt/xn37y8C98xW9v/i0O7/38j3zt9umn3+LvvPQXsd1+k/f+&#10;5aEd51zngA4OG6C/i3ajgaTCwlo2uSASs4NBTjNMG14yNHDELAU/AMZDeoaSYnAjJWbh1TfMxtf0&#10;oRUzkobbrpjNDHDZEwNrdBrOueJQHuY0uWNxtF4wR8v9N3kYZj3n2uXROLjU7h7rkXISWDnWNpz3&#10;rCt2wRLXNL93wPAdjHatg4XwR5bzO0A+qQR/vqSFexNKM/NAMUA6/83GLxmKXVokwyv7Qn7bXS5J&#10;Fzue8Bh3eJTuR6lhmde3QVJZi6brc4d5miKnWgQAWIwO/Dffp0kWzY57uEZLw0tRPuYGuor2VwxJ&#10;p+W3EU5vo8nDCEmWWdIlzK+0J0kPHvmejvDbp/VaOZ4vFFQFKM8zAOLcIg+7zxv3NrUdS9oAOs+E&#10;PDOQGIMxTKbvh/kDk6WOtSkxnhXaBTqF/IaPz4bOM7kBpPuu+LAQTuGpTWzjvgqWAYxKiSqjhL0s&#10;fG6Qp4c2a9EfWtAw4i/Idim9Vfec74gsyvYyQn4q54CcXNJf0aS/pbymIDmaSbQOeYsA5S2ufHn5&#10;e6kKTeNnzUyW8kpg+UvRYESBnzOyR2kg+yi1MRBdTXImTfwiMZaJv9lezp1Jtb8AHx9PLk2rKTDl&#10;3Ev5P/y+L4NkcD6naSik8fJ8L+B6J9Klk27b+pLS0qXupfJifQlXjtAUJKbmhz61ulOJMbWvFdoD&#10;Xz8SaEyqtVWCmq5V419aV2hLGo60zfLyU0BCTUWntGlri1yzufAOG5yTlgbtTEHzOEjBMy5Q0AwA&#10;ib6gBa7QgoXRAImZnwJGXScerX16pBmP2HIQRh44Y2pwxrbA9WFJ+WVpyZ0HZNU2W/PaPlmqtAAx&#10;ptzXLnh2Ee0UAx388F/MI3qx5GeW28nKbZ9L0IyQBuT6dKt7cynSCIBwsKamWM62bgN4r98o9xWH&#10;M43z0fQ2GzJHB0FWOACbTSzrMZBSmE3RWdw5YOPYluf7QbtNXt6jt/lshvEKG7TfbMiO6aLcjCve&#10;9f3mfvsC0dw8+ejdQAcy9ihpPEFKAcs10QcQ6f9p2shQMMOZ5gWZLUnqtGwnpY5M0nUCj4UyHui6&#10;oX0WlGOrtNttBX2tDxIitq/8dujnhfbr2acbxqCfJEuOVylPZbQrySCiQ8W+nOsDoZjKMKKESApH&#10;AIkAyRGdLLJYh8lDCx7XbH40b24XBE/JgTLogVz+ct8tLUCV6T5YGrMlj4hpZE65kKD8EuSAjqjS&#10;x65ouny90zwTECY+ZgWlKC2eC2FF97XSTRegA/8r7iGN5gGyWAgyFT4/L/X58/Zi0hOEjQKRxjyb&#10;868rFTAALbAJzZsBPChe0jXCPoLCmgVyooytm4Cks4f0+Y2Pa3VK0Ag6RDL/koO1ifwunVMsoCSj&#10;AF1OUQVa3dfn4uaijprNvXnwBJT3XDL2cbjy/b1JMJ+SfDYBTe6FeWO6XQBP8kVouDcZ8LwUHCXR&#10;vZS33vQPXmpB0uYDmxNrHb4k5/iYs3I1QTAPNY0V50PauHTvLBWV/DWaynaePhsUoibvZ4jsDiDK&#10;bUOdRtrDjXh8pwAnCQvTMRcVnRVWyGANmLHCCiussMIKK6yQgMOtXwfe8tiv4oWXDk+vXD154aWN&#10;v+qAq/54rzcfHmy9P9lztw62HgCun+yt2vYKTcHduOL3tput395z7su/e+X0xz5x1e0d+oN3/5ef&#10;9F9z498f/f5L7z/+xX/6htPf/9w7uju33um227d7769hcDNxzm37M6tzHnCuP8RWTorUiszTMB7I&#10;s9cI0iHdK4d1QzA8lHNjSfKISHCAkm2w9OGQASzkXMgaB8DmNskOc2p8kVQCcydTJauyPFLfrkYO&#10;t9o4LcZfGt4U0UDLtnSsjf1YGph1o2hMp1nSd80T20rOaeO1vPgXmcAlHxkMVTT6NXc+Mh0//50s&#10;6jRJvUfgBYxkoR/2EOECoN+D9OGMj7DLwYBmwyJO75yWjM48GACvGqsJl4RWcmpB5/8z8Zua3WDf&#10;XiI4BEY5I+lqQK6OUvUlTLu2T5s/6l6CN7QBa/uxxEIho+VaUfFnfGLZNPJHi/Szl7PpsBNeQRAz&#10;9XbskGY8Qx9ShXy7zth3iTHCxu+HIo5d0oPVabAniqgLsiakN4D04esm0/kBQHpskz0wdGN7UrCM&#10;ZnrUeQTLoHwC8n1qsAyHPJ22cx7BMkoOOOcYLEN6mN2vW538APvOZJwUhIPntRukQme+1hd1rowM&#10;yL47Jd+lvMz5mjcT2VY6fGiVaPkFwWN8cDYhWEVIC/aVsESnBMoIefx8IwbjqPR9oYNkAPpexuUM&#10;Tb9gDsa7A+VfvpZomvZb0huldQJ5qSR6sJCvpWnqKld7srql9cqRoQ1o9UpzP1Wn1nS1y8xXK+gw&#10;ZU1JvDilrRpQPtN4vVSHFePHDU0c1NCYInqSsnxPLq3dUqeCnBLLXyLgZ4uaUwwtI+nUFwSkwBXA&#10;qHMEyNKDvuRTR26u+wT+TdKH+tS5W9K5tL6TQOCLgrQoHcsHkjUQ7QusCVoly5cUabBCpUYbg3Zm&#10;4XaehnxeC3iYne+EgANAfpaUgmZItrLFg2ZItJ1gJ5Ik8jRuCeuL8JgfWyi1kxz7SuAxUjm7HwTG&#10;6KLD7w0vwwJUbILQIXWke8dI02E0zsG5/C7Kb4QAGDOAcieH4RQ5ztUgM6vzZxJpZJAoVKRG3ksx&#10;xLBGNAaw/Gu3MciDcwkNCDb9Z9xbZK4eUa0FzdgTU9NeJ4I/m0T23veBSdLEVN8A+uAdZDQeHdD1&#10;nUaakDLee7iuG2t4wPuO0NAD3TalS7CRh0Ap49DGvjleTqZuVAecgwvBMmJ5gQ6khZK8SvEdeuLK&#10;Rsk2uwHQ0cYcso0iey9UQGgXKO2bxneMJQdMabjSfii1aboPSk725vTgEoBJFamPjKU9+eRcaqiL&#10;tdapxHdwnBkwDinffKDLREs829EhnH9KkIgAIl+jvsDqJ/djJuwwgd80lnZCWXEnnQGlu27Dd25l&#10;HJCPW1yzaoF5IO2DrYNGhPTsjQMShXGQ8iINTc8vzd6GDAOSHjZoPM8VROlhhNX6XCB4guQQPxRI&#10;dbNMhBdkk8XUa+9dTOY9E2RIJkx7u0qFtS4UZ6LWdr1L7zGAXg5K7zKSNxoFXc0AMUS9v8WcO2kh&#10;I51GyT9DnOcE6XkgqXdG28c4LOEP0wjDyuY+4ZGxsKlOHpE13tfEPpmMBtieJimkjXSaBu/4gOlz&#10;nZ9B2eaefF9hBRnWgBkrrLDCCiussMIKAnzwsXcCAF7zN38dtw9eeee5a19770987kPXt9evHd2+&#10;13lHgmWsgTNWaAvXANyF2+u8326c27/i968cnPrtxnWf/c2re5/auNO9zru3vfsz19/zuifu/avP&#10;vm/74V9+zfb3n/xOd+fWf4Ru+42+674itOac6+DcFv0ttwcA771z1QAaQPGiJ14SOVY+fDU4jHOD&#10;Q6NDOZAb3sRIw+TxfWpYc0k79shZG1+0uSld7ClVWlyoNAoawZ3YuDENyeWedAFYCbowF1oGTSh5&#10;FMfbzfGnapCS2rUyOLaa98KDheS3NBSJBpI3tiW0dmjkBlTtwn8oyunX5BEIMI612fi1CXY5vwdw&#10;rNykNndHS/oLzamx2FWWryzbTB3GJLnUZH4q8xT7l4ozOZUZ0Q2gOR2ASfxWWLPli7HGMruWt2s3&#10;FfmT8QWtG5d2uga0i9b5yCo6qyVveKA8fy5fSpQV6IWatFakx4+z8GWyvOH+VprnoUA2vPzdW84X&#10;zR7+S5eNTS9bKWNskDJJuHQPBBmSI58QIhVldQu0FR4CmtErlTubhCeSxxkTgmXkMiwNltHMqUQL&#10;PNCKx7jYoApLmjGW53JKYMkLESyDf2+upw9dMj4J3yVnKMBlIlwNlkH4MvQjBctI/tJiS6jRmX5f&#10;zJmS8hU/JNM04SzN1U6pGQ9BP9X6Cb/pYlkIIu+kf2FQC1aR2Mpcj7f0DjOKAYU/ebCM7C8TCn3T&#10;/nvVcEE61UDj6/CbfobyNJ/Xv1TAZbR0PlH2iVif5wlyX3rkKnUldVfrstDtWLeYqTSqIRPSpbya&#10;jj5VP7tsfLRCO+D7jgQl24LU1pS8XdfEUCfKQgW9qWteaoPnSSg7Ti+NNrvIA97ZQmcsK9D049oZ&#10;l+p4i+t5dQiBtaU7wlLwitQuG/IhB84YnFK5L6sHwG26U/pO7MqLkZKuCemAFzFFsgacS5O5Wkzz&#10;YpPSuuPrRdKdG4LkxMrPifw8Q+tZo8POd1rQjJjn5KAZ9Mpr1NfTO3Gt7Z3tG2ztl6RqCADgnBvz&#10;GS1DXpJK5BHnjDNzCe1345KrtWSvcI70ydbFJsi/ITlpE8BmI6+NBAe9QDiPpYn6Xu6GJRVX14bn&#10;1/SA3cArv4ZZHngpLcIljcwv8/CMZAuyOaQN4x/79LFCMKPyrq0kUZzliFMapCVXWfpADFwq5zSr&#10;0cpuzr2X5qoMLugI9ZKx8X7PFGjO+DfBh+cNabGNGGxjKNt1sazz3SjHth3gux4f78fvCHUGzvHd&#10;UBfwNDACGQ79wVe6qkXzO6lQg7Xn3bhfJP25dD+Ia9H5nJ7WNlnp3VcD2yvfqzIHTDfqbzHd8eHm&#10;e21E2UrvoPqFlje/Eyi7LeKcSkIkQKabgWcaoSnwRuzG6vwQ9uJE8Rn6ILQgxePvXOkgCZeLDlHH&#10;E2zA46dMpj5tkHGCLdfmjcoEfiuydI3nDeaLnwcAUzmmBa9zU9bs0IK+ixiOX2zegk8H/KXLhvHS&#10;K1WQCC2oM/1igeIt7Rza2414oYJcBAEj/2vvPqzec4dP6Z5vJmhveeJezPWXgE7QeTxE2WSjqAt0&#10;tdyfEqYGkg0onCWlS7aEXxrsTZL9I4DR217SGcK4o61OCRbS5O1X1om2liznnCf7dG550eQApAjB&#10;OfNe2j4MIF2bY2fjXTN7eyPUG+W5ZYCUwr5mBdqext/DOAjrOjZCfhuMu+FeLv6xWhBdUaJBX0CQ&#10;aUb62wr3NawBM1ZYYYUVVlhhhRUK8IUffhvwmMcrX/hcd/OhR1+62uF4c/3Z60enR3t3upPu1sHW&#10;h6AZ4ft547zC/Q0hcAYAuP0r3u3Du73Od1/+4pV7P/Xk1b1r17f4jnd94eDPvvbH93/rpX905xc/&#10;8NrumS9+C26/9F6cnrzVd92rEP4EiXPeAVvn3AaA896jf0dCXx3ySzFy+NS4XXSmNzJC7JK+A9SC&#10;H4iGUyA6QGmPgEwMMA2DB+SGMWbhkm+6hPpAOsdGBvWSU9xMkAxpIT08CBDRcoFSmoGtwTZg/WBU&#10;MizFdBTWNjDcJLRb563nneEoOdEmRTKbojRuMOPzDGi63gF9bZJLNAnirlC+dJiP3tLjZxPMRZp4&#10;f6DJTIO9SDHyhzwgdTajXcblq10MWQXLWMTpXZItVBeBPA3JFlaRc3NhMef/Ar9lY2bV0i9yGyYo&#10;hnlpI7djNwVdi64NHkwmcbxULkebBPxpyRsemDjgHvje7khDUhvA2IYF1MZvyCe7BlYp8UpET2jH&#10;9PEMf8ja1Am/ovtH2UIJQuqIzimU0bSzwVy0CT04NHKs0ngJIPzhw/5M6l2UYBmSHG7KW6GPoV9N&#10;tvCHa5RtgiMG399KjwMsH2ZLIDk4hc+FgmXQh3uALJMQchRSxfYS8uePAmvOVc1gKp1pXnukIOtN&#10;PI3xsyYKhSop707ph+YvBH6Ua5KTqPgXnNyAJ1XfqRjYjGl9vbzMlH77Omnf1LH1woCkIwO5fA5l&#10;adqlDpIB6PoGkPMy/830E/EsL3TDq0pNa2lSl7xsVq+04Kd0WsvTDns1mXAZ+WWFiw2Sji8tmikL&#10;sAalNcTPIxPQE448YpclMVTsXpIBUzrVOiuM8zKApsdJwTL4/qflXwAIOgaQ6z8UeHrUZ5IyqV4U&#10;dXef6kV9uVG3kYJ2aAHNTP9a6k5A92xJAeb7F9V1MIqRSpWUNyQ9AdAbaATa2Tui41G0bVijI5wZ&#10;pbOlFDQDSHX19O1+qm+rQTO8Tx23IUvHvtF8bjzI2WCowU9PuVrm+3MEBsdu0XEc8I44nw9j9hvX&#10;4xv4a7NJ60ZRv2EsR/iX7gsJi7qUoDtM/3i+0gqQsQl81dNweodRpHWINprUZ7gPwmADPQdKm7eH&#10;68nOHHSxAVw3TEGYOxdqkEE4IGPqigyIpTyVwUMaq5rZXtjvxFmv2nMdchsNXRP8jruXM86P6zvF&#10;Ia0rt19FaJiEOi9IzouiHBDAOTcGk5iAVJy7ILeirNNPVWEsVF7FJU4nfsOix0h6aIYS2dR4ILEh&#10;YEa/9w9E6bZAN5TpurF8tx1a8cBpN9A0tOdIP5CDbyR49uWj2OBFnIPbAOiYGKOyDm4cVtgPrPQ2&#10;ybncGCQez+5+nIv7EH8qFXhZWjfm9lTJ9tzsPl7apUNfShVHymX6mGd5c9Ek66iBI3bfBxfuSloY&#10;UqaC8rFTuDx0kIIW07NFch0WxEGyVgr1hzrzoMJv0XmcFEuqlnjeiI6lu0yL5ol+L2Tqm2yivy4w&#10;/pItvAXQt47Kxs/PQ0l1C9ktrUvLvYw7GHNFS5LXmZzimxqVeXNwK4zXPHhCrgOXSNP/lufBxHbS&#10;et7L2mw60CRbkpPG0FTejePeJQiC9McvswBps+Udm5MWbwXivNJ1Lsx19laiwi8twEDNkfwxUv3k&#10;lh7GAAAgAElEQVQjPX9RG2lJtpuAtq9ZzDk/bCTpAKCs7x4x5Pu4sc7JfxvweG2u1fEuIdNWuC9h&#10;DZixwgorrLDCCiusUIPHHP4AwBv+m0/ihSsH95698daTVz3zxLWXn3ZHNwHcOth6AAiBM8L380R5&#10;hQcL/HbjNlcOOrd/xQPA5qk/OOze/9mj08P97vA7/tLnTt746Kdu3MG/uP3P/vFXn37x977d3771&#10;Npyefrvvtl/phzOBc65zzoU/bdCbh0iQ8HjQDAdTfliX7C3aoX7WYIfDt7GDimYMq0adlWyOlheh&#10;JWjilMzSpZvgkF4cn5HxZZf0XaAwpZ6MTfNB5Y7ni825ibGtkEfnVbrsHS450/bYJcxcaDnvAxSD&#10;29Dx0iI1u6KVo54m00zGL10gxw7yYlJVjLTSLhhmQWOnw+r4tW6r02uDrxTAJzUMp0su820P6DLn&#10;Mi1C89mQVMbazKm7kuZYNpBfFC3lVAsY00HDVeBXfveVVJUux4xp0ExuDc1D33eD/CndEcZLs7C/&#10;MxlmCpocs14j9QHne1r2/sWNbWVt26GaQSNH89KDxFpglRG3vB2+z5nyTClQGNBIrhYUnUxe0iqE&#10;rzLgDNZgXfHPhsEKcl4S5I/gqFQLlhFayNpqKZObB3YKfSKVSbsGy3C0HeR7+kUJltHscbLQPdJH&#10;HnQPy/ZAlEmVfHdy29yRarHzLXCudBaQQr5xAjmTku9CUqzi2feYX6vkpUrLAbF7TAlYEb5Hlycm&#10;Dvp89ORi6QEcbcdP75c/iroQIAW60AIZ0byQtniAGCvgvJoonsj5mP6Wzqt8EQldTOlGStOOx0KX&#10;aSVtDDUESuklhChSnLYrrHDeUFoPdA+bWp/WldKmrDNSX5MVmrjRYEr3CdqSHOSdTpUHxY4uPkgB&#10;BKS8AFL+BQycQc99UwNnRN3KO/HY1LeN6HhNj1OhHFw9QEYWsAPnETiD71uldU0WF8VTqwIIZbJD&#10;JEsrNdoApIf0lJ9bOnpyVISzoxjcAkPQjJAaAkrQJYxBmmXo0pAHoyt/cDbmzjPZLKh615BFZGuP&#10;09iT3yNzvAk0daP5yrmxgQ0dDNHTLR1MwdgyDiT8FXCWPqUdgMydApU2Y5AL9V4nlCM2rY0jmeN5&#10;ywGGNJPWaf87zDJcamfzDmPQjMQsFCadCFAgLVQQAfwMm+RJItSxpgMe4HidjTJ5d+VAznH1hkA1&#10;ZF3x4DVS4Jzwe7ItKE5XfYCa/3lCw1L9Sh/J3Pmx4WiXjQFE8oUSZEzPHl7cSco951+FEfQFmLxx&#10;YEF50OPgfRoURe/ej/KVBNdwPM37IQiH79PgB5m07dHqxsAdGPpP+pDGR5zNx7Waz5O2O4fv2Xg0&#10;B9MGNm3O79IbB413g64G1/gvlwO5/kzTTO2lJb2Jzg0pllSZwLMWoDnlWgYP0d5ScD11KB6/iwoA&#10;LcTpOwfNtnQovicZhkBlb/o+pS+kvU+xsd9O4DdeJCN/aZ4MoLRuLZof8Nfuj4rjD5PX8qxUCvZj&#10;BZqAlqYWSIbXXHZrgRJMaFBagJBldJYvKLCAjfKqjd1g7iWdlRXotyyVNOytB5NTs2VT03nna5at&#10;32IAhVC/1O4c1Nqt95Gd6VsNIv9cuub5G43MKX/qWWcn5Mj4LWFqEIXsEDtBCM6B6v46p2k3DEuY&#10;P0mmMfAiYrCZ84ayLZtn6aFHLAtCA0Vvt4RGgUKKc90XSPVtyu8AZCZcYQUd1oAZK6ywwgorrLDC&#10;ChPh9/7+G4HHPK7deqY73Du8+dDp3XvH1/au7283B7fvdf7WwdZfP9lzPIjGOaO9wgMCfju+9nD7&#10;nd+/cvXUbzfOP/XJo73Pf+rqHQD+T/2Zpw//9ve/b/Phmz998uF/80e6T37srd2tl97lTk7e0nXd&#10;62h7zrlTOLcZ4mV47/snFcnLL37rnxhiCOu3fJBlFIm46BQnXeQQMqTGFS39rMgx42ILQ5tovRL6&#10;EF9/SEZZS9SE+bWY84yVyWPCaJgJmSDl+t/avJo6FUlzbmVskxzJ+8yUHbhdlV6iaQ66FtBq3gvz&#10;I6bzy0MgXQOcdtZg7hzG2+EXKawIM0Jq9DP/Symxf+vxc2ATHPYqSaQlKEgXURaXScMHk08xDS61&#10;jQvLWKpL65vBontSxojlrUd6xUTzLHl1ETpU+I1mB3C8DQ5GPAuU163h+p0aBCGmU3UFuq5n7hBc&#10;o4dJH9D3ci7HJP6Iy4mtlVYO6KX1cg6OAZp4SI40Cl80cSDX1kqTPZAzhbQP8gtJrv8DMoPRC0rj&#10;OdV4qJGeIAXLKD2g5cEyxgxkdRw27eSPOBhCswRp6zlivyVdOY3WUGXHpB3+MKCFrMrGxGS3dC5b&#10;yHmvHCxjSC+QKvku8uU5BcsARvrx4ALnQOcBEYw8xQ/Gnn0fGDfjW9YEr5K0zQ8bWj8LAjuT1AJW&#10;jGVckf/gxryML0l/aZt6v0m5Ye++MKA5ety3gTL4WglpYGnS72wDQcb33KYsdSF1U+tK6W6sp2Vo&#10;Or02ZzUkasjU2l9hhYsIXCZQoHugtjCl8jxvx7U4HvZ0dGpN1cQXhyi/uG4hjV3SP6Z0dA66wlmA&#10;63m7BM+geRckeIYjvLRL4AwxoAXXmUB2BJI+6vouc0Sr9SsFdmwPEt+DfBd4vlSFQmKKCOPh68sp&#10;DS20Zjivc96V7BszoeeZPtgFQEfp4klvpAQ9V4J89rin1PMJT07TVnzS3lhg4Pv4nMEBm6HxzWYs&#10;E7M3fT5c/13vMMeqYIdNOMF7M65QtxRH1uKEnpK/lBqc/sW7jml4ZfMgFfDkfCWQjtu7bICvU2WN&#10;RhmG8cw5BM0ACFkivTwpiPF7ITrDmczkLq8X2gp4WUobyZ7o4ZHYb+J2S2w8YiCDevANQ8THr7tN&#10;y7Tmk3Yon7Bgxo7JvWFevdhOhvpukOg6PqapmmAIdhF+ostkSbabUXvvID8dXDbfYW9IEgYMPOk7&#10;BNhw8IDv+iLbbZ+/DYttSA+f6OAxBObomOCgonz4Ji6lsC+4kfPodziXBn1xLm/nDPuoZp/n60ny&#10;U+xxTHlFasPOITN0MlGHPlsnSjqhtnQsSUQ318PAC8xHs+SUa31OkASWpFKKdABLBKloAI3pEPcX&#10;wYlxDK6cVBj1xF7pyBwfE71mqDMPKvwm3ZUX69MCBvzKzwCGTqYAlau5kIqyRxu/g5CYtmA2frF5&#10;i7VaENB0g+fsMXwGnaCZ7JZktaWsKo2d8j6QL49SfQvlVTr/Go5dC3YS54+yBqHD+KRdDqZgYicp&#10;zftsKK3ZWrYmCIz25ibv5Ardcd2N27sGoGfvUoC0ecgoYzdf59lGO34O2aOMC7zccE60/cWApTwf&#10;99BBzZYizbG5Pq7JtvmNQ50vVY/BeCDJT4qs8gxoGChEDdBWRbtIlFrlFR5QWANmrLDCCiussMIK&#10;K+wCjzncBvB1P/AR3D5wJ/vb0+fv7p9cdd3etaubg82tg5POoQ+UcetgG4NonDfaKzx4EAJouP0r&#10;3u3Du73Ou9u3D7b/5PFX+MP9bvvaP/Xijb/0l//V8VfhZ4//wfu/evO5z34tXnjuPf74+B3w3Wu9&#10;x344XDqH7XARufHewTlP/mQAiNGV3Q4GsHBkUQ0N85dXzYFeO6SPf1Gl4aOCkhPdbODzwowoweCW&#10;VQsGNn4bSNuZixobs7HjgORQHtKDM4fEygmKGOeftDAbt+YPP0ueokDZNl60qV6CeRfWaLJ2k4si&#10;ihcq94YGFyiAPvemPCFNbrghUrJd7ZLQcO4bBUsZGoLO2IU5dKzc5HZ3xI5d4qQXdS5jP/5oT7sM&#10;YoOYiaQyF80culm6Z9mS+NW84K3XabO9OTaG4notZI15nFjZiwgDNBVahDwD4HJHkt21B62LBLoC&#10;Unq0Cgwx5QUvXxuUFbzQBm+/BU2kdEMoBcCbHFjF1S9TmwVXAfL1ZEojruRkTDF+ev//s/euv7Yt&#10;V53Yb6x99t7ndfE7BmI3xtgBjIV5XGNw85AbCQR0K1FLdEeKmpAv/hAJKUgoifLp/gGR+EBarRgp&#10;QWopSiCdJgl0q60GG9pt2m272zg2L7sBv8Cve+37OPecvfdas/JhVtUcNWqMmnOtWTX32ufOn84+&#10;a66qmvUcNWrUqBpj9R3D2YZqhNJgD5BVewn5gGWZyTu6swx5qUb9lV9C+s4SzjI0JwNLOB+Q1u+c&#10;N/FwbS0PNi/Zmb7CpyZZLFRAyVnGAgbtmuMK/WIPqUsBkHdVEAs0+pPOMvhnM2iXSqwL4IsYRTI9&#10;SPLMw0ScFLFIvKa8cuBLy4HtKbR9hTTKdIy4LAMhkB4ebJj67ykPDfmXyg0Xf4/SUYZFv9JIMoQ1&#10;W/tbw9pnADnt8u9yTyL5OQ3JuKixTxFTi8rek/NSkWFNmrPCtYpba9hNGv8VKw6FXPsAfR2W6afC&#10;mrdyrTWqw5diazm29DGjRe5b2FhBhXYdM/iaZ8l9Y86njsxxRpSvJzqwCN97mSvE5zJUII3MoYaD&#10;N5RFzLNUrnUWtgzkGi/nu1wXxdiOvRKftXJKk3eBOSNpXeo3Dtmns3Ry5wB4ugjPvCpOhvBeSo24&#10;uWqx71p/LkEAHIUPn8nGjwN3duEjT3yJmjzs9wjBqCmrMPo4eTydjaCTsSKdcbk/6TvycwhuOkUY&#10;Y6WtcDxy6t6l75f8rKd8/jMPiQNDUG5s1KjcspDOwinwvuEzDxMBSXbiZVGc1axR1RMnb7EnbsF6&#10;VUe+yHU6PK6Uj+UsoLbOcmxY5iB/3w+ac4x8KP2UtIT8cxaM/b3FI1yoq+vpPh8fwf+IEicYyZLo&#10;JH0I9kp9yuAaKTpZ2mxYvUh/mZ91hT+IT9f1zjNc1zu66HZw/ju5nsbg3FB/5/p0rKjQFdyZkwvl&#10;knTqBJBY+5L+LayvY2eG/JfLVd8JjK9b50nVf3CkqaMIQy4Ln7Fc5LRB/EFGaPkeCO2ssfp5B2lC&#10;ho8Kg58mByCaZ/Vlw37gcRWgGZNPlQMoyOYulSHqo0BvGfNjiENgJapES02N51O+AyDnOSUy9G8s&#10;Ol9rO42Q9ZcL+8jwNjWsBvL28vD5mcNcnKTTDLUfCn1XYehb3guJDn0s+TXTh4guEbyo+h7HGvfq&#10;NM+fA99TBFyA7X2KRFGxbgyVHQSpeyFDBxbGeszJyiw0lUkK46TKYnzDRUjHG8joZQ5ktSotG31W&#10;gjeXdCJBZvPpQMP7Mp8mzpBqIrv/EspkHcsvfFjp0wpXqJggtIo0bjmxGc7/BU1HEibWNI3eKxHj&#10;iscKq8OMFStWrFixYsWKA/DR9zwJAHjdL34QL77w8OEzX3/68k3f+DfuuatbZ/cBPDjdOWBwnBGe&#10;r6/GK1YAdKtzt564s3XbDZ09eP7k0fve/4S7tSH69iefvvd3/4v3b67wvhc++Dsv3330Q0/Sg2d/&#10;CBePfhLd7judcydAv1klws4r2wj9QSVR/7M1fZKA2gaqpnFqhbyhK0cSIxJhDJUpYWJ1Fvo11moK&#10;VSvclaOLqHSAsk/4PvBKFM0QZPhkybNzBZ1WgErk2MqQDcgVl2NGZ5kuSVOuLzHP6/WFNKRNDk8s&#10;3Vly9hAOi5jisYbBnjwgrG4kJusoD1QEhD5R/ipNk0ND+b2JoxBrgEUy7dXGytUxRz7J2RbxeAzL&#10;cvYeo+25uBanJhkhpsml3juGC14Vwqqc0hRodal+KJFzDLPaW5F+LSdHFfvCcoLAjYX5eQnHcHYy&#10;lkclLOFQxgETGjzQxwYZ+ej5SnmgVn1Zn2gG5xUvBmmG5QCGZ3FPYFwEUmSFFvxfrvtN5EDJNBSi&#10;iF/9HiDSAe8gi5AaHUBqspEMr4h8jOc5y0gdEuTOMpqhJE/Wpi2HlB9pcrI8zJakCOSkZd1cL03a&#10;am1yeb9Zl5xaFM/oRnMAlPA3pesBvau0NTDkpznoaNvIQh+H7437WVQIOTFCCWN0DAiaNcIyuWzK&#10;S9cAh6jb0gwuMx7nn/m8ltMegh5jUUm6VCfDyyqVe5ROMoCcjvlnSMvRUvfTBNYehX/XniHSyXcH&#10;WU3NQp1TE4ooFKUXKBNrhcrKTamAls9NGfMVK5aCNfm1vYf2ToCcr6rCqPyexuY0FjZWbKnImH6s&#10;sFJBPC1Bb/cNgJSzxxxnWHvDI4A0cNdkGy2cO87gsn0fh4Q0+HarTwCA7HKloUCsixvKXY5U+Fro&#10;oE8cng4IhnaqqC5fifGyHK1sSy5vBMW4NeNOU+mY54Ppsz0rJxhIE/WG19QbTfesyTu/2AQa9fvI&#10;KN8T3Eh9iT1Y+o9gOC3VkH2bemPwMQmyKP6F9ij9n0lkhOPaY3hEIx9jXtc794GaT/NyI7RJLues&#10;T+nYZ2ARTP8R6Dk3mnRpQpanY3mrOuOJiPYrrNhW0PQ3mm6npOMpOd+of/4rx8kHs/E8hKz0sWP0&#10;ytoinSBkdqUur+OSS2SUI5RxkRyq59Wa7Mc4o/M83rn4Tj9f0txlaY79HyOy6gyyWJyxRGLOKJMn&#10;ONRw8J8O6Lq+Ts6BvLMN5/owdLs+rusGfu64kyfn15KhIklPcZmxgMExh1/3/PlI/C54QXLG5Nva&#10;XO+/iK60tLJ6aKw5YakyQWlvMwNNDZKRM3/JLLQ7RXy+UKkvG/UDUHVvpN2JzOMEv2R7GAKSd7S8&#10;53fFCL1qJJiQ6ChBz6yes2m1AkpG5Nzhj143hMUEaDlfmzqNgC20afNUDHXTM1ogH+/a5wCWoMrb&#10;Hctm3zmJW303d/wbt91aa3sDa7E/ABKxJsqFCm+rMv0XPf8R81e7N5TsfRrSfEZzddstpdekMP9V&#10;c37S/E5G43sr5kI7XBDNN1hg6dLKotoa15qcRuQPDmm7IWkl7hlqtNsa3xq0bikewthbSoaEZxsL&#10;3qx6oelYJ0Vlc3iMp1mVa8FvV9x0rA4zVqxYsWLFihUrZuDzv/xO4Gd/Ha+8/7LdC4+65+7fftn5&#10;o+3Du3c221svXnTuwenOcacZK1YcE07u3tu57YY2Tz99+uh97z8DgNO733B1/xf+h3/54qvw3t1v&#10;/u7/hD/+929yT3/pb7mry3e53e674dx5OH0kol1/t4dOgpahVwOwHXkthaplkNkQJcUZ907K3wio&#10;5o1Wa3d4rgJNkSAP/JyhYONKCv5+5UMk3u4K4255iI4KNH1IB50jKl8UKaEmrfOTgayc5HRoGNLk&#10;XdgHLy2M1iobjlpjFsPluEsdotV3tW7NWO2sNtdHlIXWEIqDw5Jjodlo6ohB5pGdiuY0kLA0K0Gt&#10;tvsPxWhMu3igNoWlTbKuZVRWchRRBdrFBBnHHtUlSXRQwrMq8qhFnIYU+mGEnPM8SAmrAIsGKh96&#10;F2ONIY+f4rJaUs0W/Kul8wNtHdcug5TIBxAdREoeN6hPPErru7PmTZpBRityH1BV7is5yQIq73Hk&#10;RQgtbz72LB2nOZLvNuQtgE0jzZyKsCIUGtCcZWTvsYt+Y456mjpfWdJZBofkKUDKV7SlSZIQz4fz&#10;u1Z8KmuTy/utIe/Kime0YTnLCDyNO3mUhnOyq7R8eX5aXLtGKn15DboeViHkPJJYHJAQqjOieVjy&#10;LHlvssG0y2k9DgFiD1FylBG+R0cZQg5LRBSFHsMziTLlc6lc6RTr2lC68Gzp8GSYRv9HiRLN8jD5&#10;PVskRF5g8sWEV/mzlc4opg9XAwuZaN95uPZeqQJavitWrCjDmnthno3NX41/hfDSeyFI2UdKsWGs&#10;WKvILF7ut8YKkoWUeG5D2bkW+JqoyeNAunbKdXchWX0K+BlDyXEGoMg5jrJtVPId6ZaJpwtGqrLc&#10;UpncecZyJCIXdU32FQI1iXpqqg2ejQNypxnafLDm2US4wcHEaA5SPgxZUO8U4iCjCjZvXOAfxHgW&#10;bZAYCm+IpREOO4j3SVoXq7dopM6xp5M9qZ4m9EMwdE+snwPNsrc18XHIdOAHpPGNI+EVEmHrmDgR&#10;IIp9qP6Qh9RPzWxSyotI5VEtyh2gTXLBoDg7CHoP+d3zRNNpBsA2rnkSjknqJ2cnaaW+snSMh+gf&#10;NWPb63CakdmCTYCcN0lR/HxV6NSk04xQB0DUY8H10erzKeNgnmUEhxaM35GSZ99MJSwROphsBvTO&#10;LTDMVkc+zIHVgC1JMR2B6MR/O+ljssXB5c/Or0+7Dug6wHWDow3vVANd1yftuj5t1zvfiDXKuo/i&#10;/7FEoijLZTuJwG+I9Q1vm8we08bvIGgOEqrepeCyE9LnkuCTyGDivZoC55iurUpfBCJw+aBzGVq8&#10;om/BFuyHWOT8PghOfJIwQxaIvJjxUBfygO5wvs7dFU3WD/Bhclz4q+MEPbN6bccIGNa4WOQUnpPR&#10;Z5pDVTpt7TygZGAM5GPO2BNR7lArvl6Db7cef9l2l01Avf0k0mvvz56avu2NHBuN0b1FFgNLz/kb&#10;gDp8qYXThLQA5OuKDx82j4qQzImi8brUYMytu/tx/hr3Nrhzpn1l7Mm4rnkeBFO1bD6PNYZQCYXl&#10;d1a2SbuHApI7OMp9nUUcpFg66dkN93lYh+58rOVch//eEq3mtpAtY9aRH1s8DVAEO1TlaSseK6wO&#10;M1asWLFixYoVK+biN/4engHwpl/4FJ77szsXX/4Xb7p87S99/O6t7uq2W51lrDhS0K3OuW3/EzGb&#10;89PObc8phL34gfd/AwCcf8OrL3b/6T/42MmP/0d/0P1vH/2Hl//uX73RffnL78TFiz8Nt/sO13Wv&#10;GjIkR4Qd9bvhTTg+raLtbmiQKRVguTJVV5aW8gg5zYbVtqaXeZjiRY0OygWrDg3rVsnY1FaY0qBO&#10;DmcJI0VWP+geMw6cA8tAto8c1xslSk5C1UMToG3bURor9l3rg6jkNZRwLW7NNL3sG+avOLXnQVyp&#10;TRaP4/nNRKmNTRwQjLQ/KV97X8t7XvXGDnGSKGX6aUZmjs/vuVjE8F3rfNa/squ1wxcY87QVn9Iu&#10;8c/GxH4okLPd2MqXHBobuI4ZnAPyV6tYdYymNjNWbyirDmUU1nFpkA4Y9FE6VAKq0Qdgt7vBL0oU&#10;HRPEi1h51/HLr/xycdKMFjRjXZhotu6HT4NpOCf4ipDvkvWkyHwqVjvwvJbrzoCc32yGqjD+Ky/3&#10;Wb+0ldINZeVUh3ZQHRvQps/U2+ScL/EJJkkldC8PD3lKHrXUbfUjcZbB+ZrtLGPonvGuz/Pl+Un+&#10;2a6BylwG8j5fzHhJ42VgnxlxqkHxU2WTPN8pL/H4BcB4Wn7ReeBz4bsjF+VMi+5AKW2GcN4VlhHW&#10;WLlH4SgD0OlX0uyYYd6RGejp0JQDAbL+/Ls2GUQ6njV/ZUr2Mn2hmMMKK4WPFTyW54oVK+ZDrteA&#10;vp7KNDzt2PwO70qZQCleygZasVqRMn1W1AS5pAitQg3l6JrYR+fGDTB4+iNYZ4OxJXkZUjqwGHuO&#10;ZCC3R+E5lJPtC2ggV8Pg3Sx/0W7j66gmO0ha5+M8BJWzkcKBVY4xRzwtadO8z4biW7FaDlrKIhx3&#10;asHzDmNJm+ETzju+YO2L9QjpQxU2KCFtU09Ug+F0Z6afwlH8rjWV9SmX8YcfpehLIGV/4mOKbUkr&#10;KviB5AlH5GAnwGGYy5qaBYphap9GDz+kAqWzqWbl5qWJT/nM6yVURcj7seg0g4WNHZsXIevh9Lq1&#10;gOXcQqaZglI+rZxmJOXT4f1WGjvNIG6oxuA0Q5uDIW+f1SLQ+rjkvMQalylOUnQjsp57h/4YFgrO&#10;V4ev+vrrwN5IcgYRyDmk08uFf8pKTcP4+E9sTvx61ScaqtPnDe0P3slGcLSxCw43dr5sF9918R3H&#10;6q21yPOYpFcx9B+jPR47G1LXFMKaOc3gYKMUaMEUDHigRKU9ieYwRMbNLmNkDQntkP0ACLpp3A9S&#10;3qko4/C9jLwzORitinXThfih29S8qy2Skl6F1FoS+3sGgxGCnlm9BcYI+lrnE/gykZOk2n7+foV+&#10;aOw4IamzIev1cT4ppwUX1peWcg/pba/JqzUhZrj4UBhaRZBN4udWT7SZh8/NGiPOTvw6lelR4qeQ&#10;mcX+tAqa0bzsU8nzjPxH21Zh0Fs7yAGXf/W7QDEd37NCcSxXc64XnSjMzjyfr4Wk4BtUc3306Wbz&#10;d+TkGOsxF2nm1vm1TKo5SKnuPMPi6zX4hzXG2nDmFWMJao91O34+yo9NYXJSp6xYEbE6zFixYsWK&#10;FStWrKiET//KmwE43Hvnl9zp504fvOk7n7n47F89cW+zOT3bXHQuOM54AcDd663qihUJguOM8Hly&#10;997ObTfUXVxt8Oefvn31J39y9+TOvd3d/+y/+cTmNfj/ts/iV7f/9D1v3H7xMz/qLh7+IK6ufgyu&#10;e5UDbgEEctQRoeO7Y+ccEVW2cGloRB+VJoTsACiEW842fHQdNDMSs4ZCKnREuxMlj3GyUEOR2shx&#10;gmVUPihbmL6FnamE75bStLoy1TK4mIMx5TiPVofVONmsNa0btn3MMU5GtpYuMWbIT1VmV68pzfuM&#10;YM/3Qv5hDog0TQ4L5feqhycjSlRr/OOnfL8Srwu1KFwydGx+aVMw8CfLEVC1g70FDN99hsgrrBzq&#10;quMlOqiFgW1LHp1gpB+Kr8j1WBJ0jeoJeaTBpaySZ3/NYJhfihyW9HIezZxdWQdls8oAhhM+Ue/k&#10;ZjD2G/oW8wQYp5GKGKMTIG1m8m5cBsrOWaoa6UqDnqYG+WNEwcuG75DQUW6gO5L5hLz5Z81qt+cx&#10;SXHZ+G/Yno4dpscp6OKndpFGOssoXV6v0wAxtxbos4GM2OTSrDu4nCXXcMmf1ItsjXhU1p4JfdgQ&#10;Gr/R9QypMQcw1vW6Ew6rzHYNZDRYMmpc3FmGfE4IcohTguJ36K+Ml+GU54XgMFwUE4aU4VNegHZi&#10;PkuaC2F9elYUT4dymX36vNyjc5RhXXCVhngSR2KQV4Y1H4CURmVbZHvlZBnJet/sZR7EE8qXS+0o&#10;hZUKlUxgxYoV1wvJQEqbYGu+WwLqyDuSr43xN624UlExrdZGqxBtzzZWkSOElMVLxiVW3Cx8AH8A&#10;ACAASURBVJEYxPN9o5SBMseLzKBnkNd02Ysc28aHcP8uyHaQweuV1AVLO86Q66pGk4ouQ8reQD6n&#10;RF9wWvC7KjY75EY15DnsUabMlpifN6B1IQ/yfRqeQewZfqxYeQf2PwUdjuOZlPexeW8H2XsDUDf0&#10;X+w1+12Zb9yDupwWtbOQKb8Iuxck/9B0JEfCI8Z9Oli/5q6EH9AcmQfnSS3LnQXK+42ASPJJeDxA&#10;yyP52Zulbi/BsjGc+v5ccH2P5vRi6l7aeq+lvsi0zwzfR4oN6592ZYH3/ZR2jc/B5Uh8zAmKlU6L&#10;KyF16BDWLTfw73hWAFXGlf0zjCNz+pWUFx6UmjlfLnmnF7HIfl2T0kL/imN0w3qKeicbQ8GDXMV7&#10;iJfdO9RwQNeBXNeHdR3gdoOjjeBso+uG8n39XCKHDn1LidwxDc65tP56onwtk+2dDcc+pUzB5BWN&#10;POMrJT1RpX1Ic8NchbnHsknvg6x5C/RD47OLoiGjU+RJbY225L4qXVBgVpyfaSD+0K4PzTGqeJ/C&#10;Cg9OT/R68QcnIirRJ2C3v6YcrgkFqUCgvDN93T0Y2r6jJp+yBCmNR/G+CIu1xeNqnMU2brs1XlHG&#10;MZrnwlrt0r3OkADzSb+1A4VE8SHXQhE06mjh5qxHxTEP81m5c9nkXkZWCUM2qzHuJCdy2NdCJQFW&#10;eCFBDTkMOfnUIiUc1iz5ozYytyr725by5xhPlvdlYnKt4yvL3I34+ejay8eaPyeb9NHJsGLF6jBj&#10;xYoVK1asWLGiLggPPgi8/an34dnnz7bnZ5fPPnz+4vb2Fed372xvnzzsrrr7ADr0jjPuX3SuO99U&#10;2J2sWFEPwXEGANDJubv1xOnWbUGXn/g390P4+dt/6nMv/6nX/+rXf+8r/5g+8ruvvfrsn7wdLzz7&#10;49hun3Q796bk4JRoS/0Jn/8ZHHAHGkBph24ZITaAZkTPlaOWF9pgDMXzaYbqilRFaeJQUMTAeK8U&#10;vgdKl5VqKFu02xNAHFPLoDK+L2mEhVdHTcVanGlK4/iBR3hMFE3sPbVzjrztsMcnjiWfDpS8mLY/&#10;y/j4ab588E55MtJfkUbEPKwKNAOkqhcbNOL2sLonCRtNcHC1Mn4iLxty8iPt7NN2BFTVyMwyEquT&#10;OfTJ55+taDlHx3jcrCoa8khVfjXSDzJZRs6l+V6pH4AyDTTi27qMNgy5ZlNt/VqAlv+8yho0UHMN&#10;t24hpg1mddLqaeQR4m5Sn2BYg4q/COGg8EzWFSKf9LJo5XUOyHnGtTjLwPCZlO3Ds7poh4wWn6lR&#10;7Vb9YRSX0RFbTznPEGurZhyg5dXU+QqQ9hewAF2hzJOAlC9pZCjXcCj58Xym3pY/uD3X0Ie8eIU+&#10;5HqlOcuQ3cSftUshUo5f3FmG7F8Zx8PbVgi5fMX5HZAQqRPRJJJoz2oZ1ktLtNkj0olumCadVgz8&#10;rq+vasyyGWgxYwGx0JR/8rKsMsMe/SicZWh7INUAw6VhR2KAV0Zp7wHk9CnninxvkL9y3cbErLXs&#10;lSL6MK3+Vv20DPct0MprxYoVxwUSn4C+p5HprbAp7zCeX9pGafEimyRd1gQpU4RPjcHKAkYzx9GB&#10;ORRQnWdo66wl018juFzDL/ADgywUwMMTXW+MT2UuTgK5usg7YlDKTIwHpBwWhbuKnWDCmjByHQ6y&#10;uUP4RXenvW5lz/UbTkrpFm9I33XB8QX4J/8DQJu+mkTJTisY5VilpFXvkFRyImIXUCACuwTrbYr8&#10;hNA7zeDf9+MTg6GS7hxD2x9Ihw2zzjY0vnGETjMSOmbPudold1JhfULmOVIBgvKDIcCg65pa7tLd&#10;SLKPEH29ACGcGPmKxFk79lRDOWWnsIAKS0NYX+boH61z3yY6TW3skD6PdeGUo5LJ7SLKrsRkureR&#10;+tTC1HEYPTubAJ5neJM/WUbmrtAZB7ECGlbj5JknEfoWAlLnEs7X2Qlzq7FzbCIQnfS311j5oQ7O&#10;eedRoZccmPOMHbDtQNyZhnP9O513wuGcf5dlqrXQt2nUWYZPmw1BC0cRAKTElOt90qA0zJLxeH5z&#10;q6ms8QG113eNWcntmOy2pfphIaN0zbA83q8D48FAbGbQKWtyRnx/tgyhyfKcOBW6lc9Fgq6A0hhV&#10;GCspBwD5OqfSKZeRsj6rCO3eVwsZ3JqnSZpQp/55inOqeXUSvCkpoEIfKPLtkD8mDKdIkAlnc+rW&#10;tu0leQlIuwI0kHoki5Z8qeTcqgr4uPHnQNiKoA0IQa3RfAearcvpXJWyKzL9WkzJ7nBod4uaOFGI&#10;hdfgc8Y4qRcFGN9Tx9tYHytWqyb4Xj0UxnVEUS6h4Vn7QdSq+9mGNiujPHl0E2at5XPHumWbe0x2&#10;YJStdyP8cMUKj9VhxooVK1asWLFiRQO8/6l3AQDe8PPvwwsvf+2jr77sOy/f8uVP3n1x293uzjf0&#10;4kXn7gPozje0WZ1mrDhyBAcam7PTjm51zm03dPHcF866f/yZ2zi71Z2++Xu/evp3/v5vnv/H+CfP&#10;/upvfFP3ub/4Djz71Z90V5fvRNf9J865s5AXEXUAOiLaOIDIOQIVrg9YCqQKiiVLIRKVZJYyRVGQ&#10;VjeGMhWGLViFUIZJ5XB2y4CnJ5HP3KrIjq1zUASAHc45RVmaX1izDCqHNxoYGbXyLi+V4WmkrSuK&#10;h0YiUnZODTT0rA8M40djNJvpiMWBQqZ8m4mWNN9nqHw3Doc5oj5dp/HqThiyAqoRFsrErQSrh+Qy&#10;QSGPfWonLublinxKzrXSd/v6aZ7SY941xqn5GAH2oQyJ+SiSxLjGPKp0caH6fC30A5SoJGxkvtcA&#10;b28jo2LtAmB6gGmPKym8K3dyVhElRyq1YB1shzhrnsjzMH5omrSh8louD80aXUCXMtkYnViXZ2tc&#10;MJ2ExfgIoBOEtv6Lw9JkPoekcg3MBKWK1Vb6SPteEakDgY1CRygfsrOLFilN5nk9ls4ysng2uSSZ&#10;bHgeYOuawuP2slKY055r6ENevEIfugOf3FmGZlDQi0S58x+dR1aU580GFuY0f17UUYbkXQkxps8Z&#10;rYpk4Xt8LpXB4yvuJafCIdtvAIj7B81YLawBmgFKqD5nBeE5Lh1cFBD7FctRhrYuXxv2dZTReL2q&#10;D0nEAbLe/LucK1JGKGQ7NWsr+yS93BjuU9BBBa5YseLGQ67JQL4uy3ieRkK+kwkF+4sBsiiLtWX7&#10;tCkFlDLXZJcjhOU8g8dJAxwr7hoRnGcAuvylOTUDhn2DlLviM9ItfrpX2L/M5Q3ghUyROMbg8yrs&#10;c+RbLp8zynaV5xEMTgEAGz8PNj5XoiEspg9Z0iRaSmajC2OoI5l9rDxJ6y5G5wyEeIm0757D4ieE&#10;6MDjQD4hz9k1pxkWZp9tjOlrj8BphqkOQa5+0ZxmxKYY4UWwPWJfF91ZiTaGXDd23U4zhnr4PhRO&#10;MwD0V1CEnsn5z+QcjuU11haptsqKqNnOArguSYYdmpflnLq204z4yPVaE1WBFplr701qV3BCwMvf&#10;oz41YdWXf4Z4Td83dYySdSML42vREBT7CEPfLKLClfJdqBvYOmMVzNbQ+J5fUAkuvZrieJ/7IH43&#10;igC32XhRvA+L7NC53omHc4DrnWfAOVC3g+t2vYONzjvT2O36Srjhz8k7MsJ5h/ldygnVxqC09of1&#10;03iVWLosj8NlCr0sEnRRe11nhJ9FMYZfVDE17ofWBvlAee2HbwmXZwRfcF42Le13ZtbQfxp7fB4t&#10;EQVsi6Abj1FjGTTyRquJVIoEqrUf0PugCo2OzNMQr5GHg5cBCg5Hao9/VT5FeruBdEEw2p5NXiuv&#10;g6vXru2avBTAHcVoTSM/753Bl6rsQ5vyZZm3WE+0u0SJoLYgv6s85paDG58gaVrmpNN4v87+RhTe&#10;8r6YXGQBfXPEZVh7AWiDGqSk3MkJ4SBbjpB3JEbp5lCoDnEqNNziyXw942Hm3Jay0VwYdFTD8Zcx&#10;1sOPa7i0X4YEyrpVcZ+x4rHC6jBjxYoVK1asWLGiIf7y194FPOXwmgdf7p4/OXvhm7aPLp4+oXt3&#10;Nqdn3enObS66KLmvjjNW3CTQybnb3jnfEYCr5756q/vwF8/chzZ0+41vexY//bO/D+D3u098/PbF&#10;H/zz78fXn/2B7urR38Ru+wPOuTsIV4+IdskNH+fIkfIbKPKieiXlkqX4mqRoMwKqeyXNjOnnZ21D&#10;KFHVWx5SsdBA2dDIkFAqzFLlKPqz6RDNigpNtg5FqhvAlYwyDsWYMbkc0piOh7s8n9q3Hxq03Roz&#10;YBh3KOOeHBKpGVO9pjc3ntXGKRJ2cQo3p/vFjIclmEJZKyaGWx1Up27WZYBwCccySht0v+n7i15Q&#10;rDZGpXXFWAf5K4FPteRRWR0aHHJN7YfCdJ6YYEYVC21e4HJxyWh46ll+VSNhKZO2MLJWh1NpMCcX&#10;bR0f7bQGY9fQ8NxyqsIKN5vMkpj5VL8ErMr0om+qQeMlgp/wOOd8EkqTJEKSdajeQP63nGU04DGp&#10;k4LpzjIyQ4HsItUGkiabGIBLo+xmNOXhkPMei59I0rmpzjIaYsxZxhCe87OAfDiMX1NSaLtt45R1&#10;Ecj7e3FnGfI5IcYhTrI8npxnkay7U8tYGM7vKwgJH9McV4R4J+Zxdu+KBjrk4fEZqdFVyTkH/34U&#10;jjJK9BqgGmosSc+Hwtpr8O/as+QZYmKUspVzaGrWMt1o3Uv11woaLXDFihUvCWh8pcRbAiRPKu2P&#10;WNp92JhWpMWuYhFyzzdl32Zl3FAGrwEps5fOEbS4I1izg3EnkO45OXi81PfKO9NBRgtDqslooLQc&#10;yzAklAkwuW5Od/n+1jQSObgcFvY0MaM86/haKqsRhV+g3Ph9ic87PHsjV0fYixZiyol7RW3aU6hv&#10;pEPH7rb7VIYuhJw1N7PNiVKDKdCEOGsTtGfOQo9ihZcclh4MS7fUWOc0BU4Mlzy2lWoYy2lG5uhi&#10;wrwtGarK/VnJ8YnGo5YE7x/LhsgRgTvNCL/jwnale9sKWmmuoQuqQuqkWjoC1vpb6r4sSYy/P2Xs&#10;tPaU6iN1HqHcpcZWq+/YWBw6RqmTDN4vPozLF5TypSSf1h3E+LUjEleYCnqlsIZqefp8hqXOyyxu&#10;6A9i8kiyEjoMlBTFTS9rYIPYd2GdB0sIwHUd4LroRIP8d8cda/hnF+oW8kjEfIplxy1BqRvh5YnR&#10;Nc/asAh5QIoGSXRJ8qtELHId5zJarbVdMhbJdJzRD0MGMkDENUDt81h5Hsb6ZJAFePmITY7rYk3Z&#10;Tq+l+C4GZe+iD5d77SzFuFSWPzVH7GS1P2uepNPK7W981lYUzIC0efIZQ99l2dZqf1M+JcZOE6ZE&#10;e5OhbTov0bTt1llnnANcNlT40phB/ixYZ8xV5ry26Ipoc1iNd5J8Z6C0LldAKh8DiP87c88KpLKi&#10;ySfnVczLy23abW50+KYlboplesnbQ1jFdsvvNUgpG0v9RxlCuUF/Ge/yqBWrBGuMq/AOjW84zrhy&#10;Pt8XjurtTOpgZF3jTr9oc6ZfMvRWYiNXqOSKFavDjBUrVqxYsWLFivZ4ivAVAN//7o/gxVO6unXh&#10;vv5id3UXF7h7Z3O6OemuuuAsgzvQWJ1nrDh20FXn3OmGcPsOTq663fZ8Q+7hM6fuw79/BgAbd6s7&#10;/7n/7oP3X4/fe+F3P/6Prj7+B6/fffnzP+wevfijbnv1pOvcNyb5EV0RcAK2i+XnrzFhJeVpydDO&#10;OuyR72d9UlOJGDOte6jlC4HXpkA/HZDJg2KH10FTvjRChbZblw/7cPTnusoh/1izmox5zLxG3iEv&#10;3ziuHNUOcrNDE61TwBPMrF/DtsM+4GIJdPJN+kHpgxq3P0rzuqkjAv9sRVtVQpuLUUMBLXhdgbhd&#10;ObqcV43x9x/iYmEszdJ1I9WTW5eqmxziWoZjB6PUn+IiA4kkMUx0UHb6WQlNHbvs2Q/Qko/M9xqQ&#10;lziq08MU+WxkXlA5j+oOrg6Jm4p4jskanN0ApZwuNNqwbnvWvMloORAJaEQjHMNYk0knvOsWc4YW&#10;MxZ90/RSvkO8nCkPCWPnQPBRJhcW+VKldTBWVemDhZxlWM5SgHTvYDnL4F2gOctoJjst4bAnKQ+C&#10;92AaTwJ7lmfVGkPX8muBKc4yGhrLTHGWAeS/bjm1m8adcDSEdenz2p1lSGFSykl8jRSvGslzGYwn&#10;4JnIlxZot9hnyGceFr7zX9WVIkPQl0gxgt/B0srjZZllUmX57FBI2gVS+uXpQpik8aODJOIQBhEm&#10;v8s0gtFIHRJPLrOVJD+Stc77xwop1b9UmJXPimvBERiwL4qXWnuPGpJPAjaD4+k0fcsYr+LrxkhR&#10;mjwii8h4bNifTMl8LGOt8COCZfDO4621/RqN4zkGI47cWYV0KBDC+wApc6WyGQhA58vIZLrgSEJ3&#10;kKGVmeidCbHvSrMkbShriwv75AnwtOwShxc+PIxjeMYmmQ+Ol+vIrGPfFS6+w40mtHomM4Kw9741&#10;SZWc/7K8oq5GoW1VD6ttwEv6nCk1tN53Spopuea0PuYYo7pDPW2/b30uhNQx9GAArtrfJuF6H+7l&#10;NMPl4yJ/fVeCO/opOs1Yet2gtH9CmNZvwWkGkXeagcDvBnqfNKXlfpjx2psOy1lGQFW9EskxYmOI&#10;dB4M5dv9XRo73g7zF+TZ/Nd0Ilp9WkG716CNzXzHuBPkRP9o2oQt1S9xDRzq15cf+OfESmh0EsJo&#10;oIXcGDO4FvH0w9fqUKukk5zoWjGemw2ADXCS1ptCHq53kgIHULeLzjOw26XONvynC042kkLif0NQ&#10;dOoxoZtCG1Wpj8bJJ+nrw2SIUWgGi9XXdmVRCWDyuYqsqQ37AdD3RRX6gMsAMUyTO8D4J+MPzkdY&#10;jrfqdIVGkAGhX1AYAk0OhpbwwOoZjBSoN0ZG++Max9uvNs+a7xUQ2t/MYYivc2kBBxi/RzKspTW3&#10;Cqyxr9X+KcKUObSFvqsxNxu2XToVA4RsV+BLAIp8rRqL1mi+Cu2LNTl+54QtGhzDkKc9WIcg0JjX&#10;jc3VMYeQTX9QwnSiUGG8SYx3IpegsBltxNOTuhnFzCUlRfbI8jaj7fGuwtudmG+EimuaaJgle8qk&#10;S21UG/C0sLcydYS8nQT4xKxfGtL3iscGq8OMFStWrFixYsWKhfDR9zwJAPjmd38EDy9fePFrD758&#10;8e1PfPPd3b27twEgOMuQjjNWrLgJcKe9g5dNd9q583MKzjSuPv779x98bEPdrTvb2+/46c+cve31&#10;f3LxAv7Xh//n//KG7kuf/67N88//rW57+aNw3eudc6cxQ6KOgI56S69Nqsabr2WwFCD8kojaTnZh&#10;pN6BtKyEoVCopjgt5CGVLZPzqKB5WcRRiM9avUTEqsLPFJArzW7UmFu3R0LjrOyJpcvec/UUbk3p&#10;nRXD5qqpAJVnAOoBQqKJm1kpyr9XPxwshFtnHj6s9i/V5BkZbW1+OZGSDxsWv6xzQmb9ile42JNE&#10;kcGX+MqYKI8r9V9jhzb6WpKcUJeb4vw7Gp+rxaOstSk8N8FIP8iDJ1LeSRJXgGacHYuoU8aYIwRg&#10;fEmakkedyir9UfuCtXa5IU2Q04GkjZAuqXvldRwot73xpfN8vMlcvodz4/ygdHHHBrHgmuVZBMGT&#10;kEJbYV0kIx8Y3ytD66PKtKM7sqA8XjmQ1QwPpjjoaU5TWlzV8pDTjJOCSRQe2R4Cus8W8pHZZTUl&#10;vxa4Ic4y4p001i3aXb9AhzIf9YJYqz6NjVP6Nnxace0q4z8lHwzfxWLJ10QpTmtra6DjbPHlL6ov&#10;tYcb+JVmCCnDgtMKje4AxMuEMiwYBvVF9nlYhpdWmUflKMOi3ZAmYFE6ngPJkANknfl3OW8ETXOS&#10;15JZRWhTUBUnrDprme5bkJXHikUwZW3V5tvjjCn84wgM+l+60JjU2LquMUSLl7G0+4gPsojR7C1h&#10;ZkzWnlL4EUHT2VmGOHINP4J5Rhjk0KlOLPi+VMpnAOA2bM/QDfH9+8DghGK8zFC/QcU0pBm2dxN5&#10;t3/XcfrceDkMNDwzvaNT9Y/CIFQDu8BOSQNEMgp9mO7j+7iRXx5N5tkhkLoZlrGkTU7X8nJ+JqTx&#10;uEMgeUbIuxPf9ysjGDyUf9ggH4dqKO37l3aa4YZfwO03Rml/5vpu9t3P4TlOM2QauXezup8bMlhO&#10;M3zCZRH6aaTfIl8BkoRJf4xV3pq2CGXUbNj1YJJziVoNZX051UmF1JNNPRKVTpFiflw/p4wvV1su&#10;Ca3fZZz1fd+S4EtKhdDAn1wsIUyjRKtGC9J+cGQR+Veov3eaUXpXUw8otDNG/yEvIoJzzNFKWD4G&#10;4agPdmJNJQI5x5xruERGiaNBNMiImw2As0F2C2m6zssHHcg5YLfzzjO8g42d/wwyhHNwzr8TM5Oy&#10;DTstiXHDZ79Mpu1J+jdTP3H6kqhEOCVnEbXWdM3wXjsXMcWkBfqhseOQkjHjcFYmeDLj7yDb8LWe&#10;wy0pw/JwJThWICRRZPJMJp5TPYU+azt3EWtF5hhKdkvSLGtPV3GuttT5WQKade7D2HBwlNTMWZh2&#10;nlBz3yHbrQnFMS2SthebVmOBb9x2694u12OoZFF4F6jElyyar9J2a2DD+gxdeI1jajHEBnO94j67&#10;JB9ryNcsvd11nSiEouq12x4vJTiZ44H/SYY/lQlMQGnpnA0psHv5mgZ9SrKPj3LHwPf5XaBq+9mE&#10;l8EcmupQRRwhj7Yc64Y8bdQ5ShE6nVQkxBWPAVaHGStWrFixYsWKFQvjr97zJPCzv45XnT2xe/Ec&#10;zz/xqrOLF77U3TvduFM63bnNRedeAHAXqRON6631ihXTEBxnhM+Tzb3dtqdfunjuC2fd73zm9uWm&#10;c/ff/uNf2H3Lt/xld4F/1n3kd16x/eSH3+ae/foPdZePfsx13VvJuTPXm9iAiHb+wJGCtnr4vZXD&#10;d7djvygdFCtTf5Wl+WX/qoo0LS+mOJXKCLXoypqfloZflm4lKtLYGScrKt5XMpRmzS9uzYUDbIJl&#10;dMB1Z/xdYmktw7iaqHwpbS+HD1rb5eF3jLf5wP6V9O1tZqinKUZd3gbBGqYYgM6rlmhrM8Mj7dDH&#10;oP1EwVw6AK80N41srF93jqUHvmTc0Jr8SzqjdSyMURMaVcIkjcpxKlrFVz7A15wAVEGJ1lg/WM0h&#10;KJFZR82vptbeyjxLW2OlATEwMi9G8qh3mbOhzBLzErTN5TNSaEOuYyGddou09U3GRmtaaSzjerVn&#10;k6VDrepG5SUe0oSXagTBwuXN39INZO392oeLCzjjkZDOMrLxVwy7pzjL4P2ymAMWIJ9vVctDTjPq&#10;xEJKGg66s4wQqcrWC/CmKc4yGkF31qKvddrd24D8Lm5+ebu63D7aONafsm9D/JLGRxkxhmdOiIw4&#10;S8l5WIyTeQCjZSwBh8ERhTBcAvQwR2kfWI4y+veHovjdePWXAVl5WpnX7ihD46HhmX/eOEcZFr0D&#10;OWHzd3gaQdOlLK1sNVaqTRdzD8OfZbxVd+2dYx2nG4xD+fg+a+zRzi8Dh/bJlP44tC+OwAHA4wmL&#10;X2nxQM7DHBRGmKeV8rPGyjVY2cesp9ZfCkZa4QvKN/tA089o4VbcNc8dedlb7klT+S2X7cw9xAaA&#10;Q29ISYPT+LBb4M4rBlt3GraCMaWOSCVMjiIiuLAfIOpfjvsDX6bc/5v9wgsLpflGTXGc4fUgUQJl&#10;Aq9z3gCY8j2VNMBosseS++A4cMq+ta/wyN6q5v5DMiNif06J2zN3w2lGiGvGYix9ZbOzObseXP/k&#10;NQEA+Fxn5AFk6hnLaUYsonCnQev3qU4jJJ+SvGjsHkVLqCpOtr+lsGeGN1iPdWR9P6KT0tRhSdxI&#10;Hftx7G+4gD0f26o65lyittOMQN9JcKb/Eusbr9dEktPqnzhHoPxsgbPnovq8Aaz61j/P0Hh6Klgm&#10;fh+YKNlSjash/AAO/yGc+FwaH2vJUhKPOldh7c/CknIodS7ByuTjFRxvOMdKdHnpUnynKEt5Jfxp&#10;6A/E8hzQO83oOv+3yz+9o42+DF+u5nSCCOG6XtZ5TL6kbKKM6W4qoKmRKhDkSb3sIOsiV2kBrKml&#10;fqjQH5oeXsbNhDRmTNZ9V26B1nuZPDi7mhYvYwQKI7onXiUw1nZu5Xw21GyMvGSR7WP6UMq7JxsU&#10;KecDVWlUu2O0lNMIY/omryt9Vv2Mt9m9EnVAff5K9NiQthB6GrVdrpbZ+avWbnDZzt5LzW77EmuT&#10;NcBy8wiwZ5Ujo8o8j9kZvK76mOcyFpyyvoDL1Tx5xXleWodrwNro8s1SrIuxYR0SoNp4F9hP7azl&#10;uFrjFnQaRYc6c2GOb431kvQxHC4Kp2mSsiUqjnVDnmaN1eDImfcHp3drg7fwJnXF0WN1mLFixYoV&#10;K1asWHEd+I2/h6cBvPapT+DyBXd5cr67vKCHd9zlyd3bm9sn97ur7oWLzt0939DmonObi86tTjNW&#10;3EQExxkAQCfnbnfrdLs53dDDZ/76vPvi5+4AwMkTr7w4+y//+/ffeSP+5XO/+fu/0n3qk69zf/25&#10;d+Hy4oex236367rX8jyJaEvDCaDzCqwqO96SF1rLC2lsaw1FmlQmNDXcEV0WlKYxWigcku4lkU/t&#10;qlVUFjvYl6+EQlRJYLxT8VKI1c4a7besRvvI8owpKTZr3YBo2PbSGCXfQ1N4e7W21zbkaznufUbQ&#10;6xiUqOXXmjuJWcwJQVZwOTqGt1eqyl/xSn5BTeq2taoA6vvVjNCs9afZGMlJKJLxaHnIJzurFY9q&#10;cnlWOcTk/WB1U/wsXVaofBDQ3HmKLktpBsRAvqTJPLhMV/VSQ4kuquTPnvn6HeNJH3JJGzFtwzkC&#10;lA9+K9MHNzAPn47NF9d/lDLI5AP14lAtLMJDgPHDQDlf2SG6esDO382Yb6U6h2oWZKFG/IXTjGYI&#10;E6umGADw/eCo443afbW0UYdca4F0P5HdWmfvcWcZFrT9Sctb1lOcZTQyirF+kbDkAMxoLwAAIABJ&#10;REFULEOyf73bcyMuzagrhDeF1bc8blFnGVxAIDtOSw4lLCFNnp9VhnxuDAdoxkqcd0mjy1Bvy7jS&#10;bYawPk/+7My8ZRj/vggtjkFeygVSnsrDQ9hRO8rgdKbRJofGmCWBhz5ALgZYWQLj2QIKj7fqw5/5&#10;90mFYMWe2Ic/a3NkKhYwPF0cc9a2Ke8deh6wT51W5xoHQOO5Y/xM8qpSWgz8cmoRpezl8Mb9jNwv&#10;WmuHlWlJF3XNGDMWs2SBRWVWHcTG3XJ2psl70paDf3dxPafB6BdudNT6V8gbY4Z8fGaaM4zNZigf&#10;fZjFxWLZE/lcJorHcQqOMxQZPO5nfduVva006Az7J7mft35teB5cHJcMvI3cSUZ8le9hwwslnnMo&#10;SnPdFeJKOXp6gnCugIGmmzvY0/QA1ucSoJ4unQs/7pA6weFkytU0/uXcUQUkfxAOLMSebt9zJenc&#10;J4Y7pS5Ls1M2xWM/UdpnyX6Ywk+zOPZyodIuj93nyLgfP14m4vMxOs0oOZeoXVvtqI/rIrQ0hxzZ&#10;W7rbJMw7zZB1qHk9YCpUfbUovI4OOqPsmDvg13O+LOEaxSU2zyXM8bFUEYUlbIz+Ez2YJqebwnte&#10;oP/RqPhpwjuziM41EjnKKXXwJW1O+j++v/D59Xm6ng/tdkC3AwUnGrsOcKmjjb5MxzJPHvo2ZPw/&#10;7fy+vBBcaUJJmamycW5almBU3BifD3FGZ0JWLW7aDkRj4+ySLMx/3d1cg328JkfUkR3UyRhKGPrB&#10;2tpmkWqCeWg8RkXnASPdM+wrih10OEo6xZpOI0pGxnwLI+Zo/KG16vu+AlrxJ9XAGjr7CfzJGe+3&#10;kHsWMLIGEOU6Hi1lumQfpOhd5lWu9dqkrSN8vI38pcOFFrB0PS0N65Hup7P3fLuteV7t7rcVXuPu&#10;d5InJ2boG6qYLn5BeTE4PlhObVK5w8cRknTSuQqh1t4J+ZweFpP5PHNsrEfnNtBkrJvar4iinJzL&#10;Y20uLnLtKrrixmB1mLFixYoVK1asWHGN+KOn3goAeN0vfhAvnrz64TOvefPFm57+0P0OZ+d3AWwu&#10;OgcAnXecEZ6vr8YrVsxDcKCx6U47unPu3I7I7R7R5cc+8AQ+uqGTl927uv2Ov/0fTp58/Scf/tWD&#10;/3n7//7G38CXP//W7sVnfwJXV0/CuTc45+I+hog6AnXwZjneC39xxysVINkBuVC0TEVVr7NTw/eC&#10;1S1BaaoowAFDwTAl332qZigIazhOEJd08os8ir4wOQPQFWZVnWVoRshVnIWMKI14tHp464w8atSt&#10;bds1Rw/JmHGyVUnaaHut2zBNHUYkg8iegaTuPBp59BDU2AC0qRMCZXClsbnRPeaJ6ex5bx+0xV+t&#10;F2OiHd41/QU2aYy76BiNzNHwLNsvDwrmotTeJo5tJK2hTHYmKVai06Qso70NDNlj1uyQkjuR0Vhz&#10;/52lldVs0Rdy7ao5N+RtUB7Ob/3xoQ42AmCfloBT+8Iyb3MLWcbDcnSRrOtIm6ldZpVON2LVa69x&#10;JTmn2cX7AkHEzvBJIn1wmtDkh4AG9S3NJ6Axj9lk8g2A7OA9uySj0slj6Cwjlkv5p5xUfMlxyJ1l&#10;RJIyJikvq8W0ANJ+AhrKNkrRjB72cZYR3/ff827P6c1yltEMlkMM2bchrCk0uR1IiZPFZfRZSB7D&#10;JbHzl7QMW7cZcV8BGvgXgMi3JC8LaTm9cZoLl5llWKDB/nvKF2V5ahq2/l4bSnoHzWi20XpUD5LO&#10;GOMw1+8Rwi+RNceULJN0U+uqfZdpzUJWTIXm0C2ET8Whc6LlXFrosl6Co+QNmN4XgSdq7x9r244S&#10;Y0IEj+PxEGE8rchrkpxiZF/MWjJ9q95jmVbWQdWC5HXS8UDJidaROM5Izyq94zEHJtuF9H5UnIvf&#10;h7wGcGM1RyyWCNjQwBf495CLNyyfDGc75YgUo1y2Di3lL2f5ZLJ5+B4iw/iF9jH9mH/ut6jszBCp&#10;owbNKFxzWHgwuMAtN3x8b6wZ2SSyatDzlIS3OdD4A6Hf+Hcibnq5mtOFRZxlxApofenRXM/S5zsM&#10;+bBvko5EVLJgU4YSXp7vwzKnGSINxz7nSmGOak4yjsFpRqKC8qSasgHuRLL/7GmPI6dpqRKzpm0J&#10;iYMM55LnY5O/JjmXqDXAlPcnoIdlr+4phlhOKKTTjEBHmp4O+xU5C1q/a/HzofNzP0MGuSEkCX1z&#10;HWQblnqFVrK5WFqmCrQzpa8TZxlSbE74syZnHyA/01CDxLlGzD43C3RwUSZzcPlWkYIMBJDqVKMD&#10;OgfnOlDX/2G3g+u2wG7bO9ZwXZRVXOdlgzgwxIqiWK+hjEDfmM8HpVxZfS0XC0wSFQgwTZ6LZhpB&#10;HiZL6VVU5MZYdJ2+sAxX+f0W4u1m4m6vd3bF/Oo4APJMSutjOW+z4VQDRT5zqifGJcm+xhjZ9U+c&#10;B5gkKOnR6osD0dhhiHrXNYZDn5e+qaOOF2qMPQBVD1ED1sEip/lYl5CGPVv3o2vcjZRtr6zDtRwg&#10;RBlKyuthn+DHPehYMlRoutneqnftpiaXgq0116s0PM2zwf6a/6CJvO+fpBNrTNGx0Fw0lUWYHKLx&#10;Ot7uQOj8UoEppNSY42hGSuncDDoSx+QOXb+xjPMjPr4ukcnnjfnIWIuk08e6ArT7H0AVOp/iHIUl&#10;HmkzUIeXrXhcsDrMWLFixYoVK1asOAJ8/pffCTzl8MoXP989uvPK577h7uXZC1/q7p1u3Cmd7tzq&#10;LGPF4ww6OXcnd853290F4fJq8+jFvz4//e3P3dmddO7uj/z4F9w3vf4vugv8Fj76u99w+cmPfG/3&#10;/Nff4S4e/Sh2u7c5587R384BiHb+sG04dnKOvAONGG4pvORllEwpSlIZrhjr1UAzI0zr/REFifpa&#10;pYO7MVQ6uDPDKdUb8uaMXXA5egcpkeqdaCTSg43wKJWYU26izEHLtnuY8zwcxlskXGx7jbER87nF&#10;oX0pXGs312UaPK0ar2voIMdnhLSBYrBHuscmjDo8r+TEx7G5aRl8a78aluTdki8vMkbKhQX5anxt&#10;hL/NgWxnY4PaFM6oA0SfyIsLMo+K87Wp4xBbNuvDldaJeRHqUeT7VSravi+yW35J+b43kksMPD5m&#10;knZS3mGV6iroo6FxtHY5l3/Gi33FbrOdbjRzlpE1pDYPkXxgw+I4Tw0dI/c38tBQ1rnEZ+ZUW+Et&#10;3KFIUreKxcKBO8vgKO0DtUt7zekoFq7wl9bOHrS9QMZHkJKFQ9lZhnqDOeRTmTclbRHzUdtnN4Jm&#10;UKBfdM+dZZS66GicZciLbo0vvhUqg5QQ+QKZEeP05En+WgIy4peQFeHZu274pDm0cEyGICjiBuki&#10;yECD+d6F70UsY7drdZShOXIJz/yz6YX6mtAEQI1o+bMT4Sy9tSXTsrGy5O9xOXRyxmOZK/VeYWMK&#10;7U6RUcfyOXR+tF4Xlpq/S61zh7Rjn/Zb9R97/2h55LFA438lHigFEystS8f57sRXknSkpSvVu5Rp&#10;Kf5IoOlvtHArrtl+y96FDxCOLYJDjPCC32sNvU4xXxD1Br9BTidEmT2ahXMZfqSN/eXkni6mjnJM&#10;J/hz8q4odzxfTTYPTkOlA4dQNkHuQwexhRKSjvKs31PJfZXlEHE/FHpQHkpq+65kHfJjOHT2AfUZ&#10;g7GvUp1mTK9DdLrAeNuiewdLr9Ja3+LzdURxX5Y4zRD6p+yoMifn5J0xpxk1z5XGnGVcl9OMTL+i&#10;OM0AWfW056dlpzKliT27Th0PRUcZPM1o65aHqoNvpAcNfSx1YZZKccx+qFiWaIdWF6v8xOhyAZQc&#10;l9SDJpGkpTqeFNdLryW74GQuyUryZWwCNHov/oJ5lr9TArWwGWB8LZfKaRi36LCJ8R3nktr0wpDI&#10;fEMgbIBbFNnk0BIHuN6JBroO1O3gul3/Pfx1fZyTZz9wsc7EZVIFgYcW12RVThJxc6EZp2qMIXRq&#10;NszaPONxFdDUWDdf+3kYpw1Nboln+UJ2iVWtxlitfqbyECTytLZTqzxG2ljNzdr/X3IeUOqeiR00&#10;o4LKvqYmSov3hKK0Pqt+d8AKnzv+GS/iPBDloe0zSBNk/Tivei3bPiYnlVh3/12vW5V7d9ZdiKr3&#10;QqWM4T+jEb9oMGAI0ZVlE4dmc92U3z2fl3f/AxZxotBSFknGjM3Z0TleSlBhvJuSUnm8ElmcNTHI&#10;FKkMr1V2TuWk3BzCG8icAbPGusKgHHqeNCVrpc2Jrsa8xz9pkVvxEsfqMGPFihUrVqxYseJY8BTh&#10;GQDf+NQncPmCuzw5311e0MM77vLk7u3N7ZOH3VV3/6Jzq9OMFY8j3I4IuA3gEehW53bnd7ab3QU9&#10;+vxfn7vPfuY2AJzcf8X27Of+29+780b8zvO/9W/+IT79iW+8+vxfvAsXF38Tu91b0e2+JT3Doy31&#10;HjSC5ZhjDjS8yl8oTkeMo4rONmopS6eG75c59BO6EC0UoqaCAUgVKJUUKpax5VwE/aBxASgeG4Vz&#10;EtYN8aIRG/MmytNWhreaxegQaQ9dJBVZJ3HYWwON2l6aj2p4do7QuO1W+6oejmgD7MNGdIUlw/X5&#10;1VIOhWIBNdoueZ0WNxbdVpmqOmSK4WLqcv0+V+4r+VW9fNjcAH5kjEgkzZKXDvUqismtHSOY6zJv&#10;G/agVSOPmmhwWVjym/yyYjo3svN+yvNp6tAsVtQ48JxVBn+m4VO7bCVJJyGHUrsr9ckYP695CatA&#10;Iz5B8ZIksTwspxtVaUXSSdPL9nzBiIIMEsIg9p2QHygSz4fnVVpTZ2DMIKEyLEcpAJJneUlPvejP&#10;aKfPaZPsDZo6y2jmVJGX5z+ti2Xxk3K+YznL4NA2XZKZ18QUZxmNDD4tZxk57ZWdZYTPME2PylmG&#10;1q/h+6JOxiTv49+BhI9pyXmSJDnrePUFHtZY/uIQOg7pvEJzXBHaYRmawJqWvhyev9StaOGL/TJ0&#10;CZpDJmkQql0g5/FHAYvuIMJK8VxgpixoNLuRLPuwfepZytwsACswzls12i6lG4sv6a4OwRLrwxLz&#10;d6Jx+UHga+wh/bzPmB06vmPtXh1qeIzJDDKdhgIfDXy3lL0mwmjZJnF8fzg10ymFHgFKxjmaAUMI&#10;34N3OecQfpU+Kx66ysb58qb01uD8go0TAbRRHGP4vF2h3uQQDbhpZO77nUv/SX1b++Lt/UcSUlWX&#10;OtTIt9I/b8R3n44YobNNVtw9OP8ehehhDOVeq8+xwt4r2exxIV2mU+iW92U/yGl+Teae1u+hzzWn&#10;GTrCNiszPm9Q40nQ9APWZw0IxzFh7vVDN+ylACAzwobvL835A1Ldldybhfy0vdyccyUS5arOMoDl&#10;lwQ5JXwYXN5vQJg2mrKA76P8hzJtJ1WJ8VpHlPBmGXdMq6fmMKiZISknFzl+0Pv8UJZnOf1IwojG&#10;DSwPK352fWVYzZJ69C3TXGQps6OIVk4+SnbB2dqiVXZCA4rOMnhbLLE5CE0q2lKPY59RWgr8hfMf&#10;9s7QX/1a5ZzrWxrEYpffkOrz2wC3/MGA73fnXD8OYV/b7UDdFtjt4KITjd6hhvMONZSM4+Mkhxra&#10;OW319ZxsJsUZA2+HHIy01lbk4WjsOCSs/WrRUQYYWX/F+4ncUKUrNEplGcu5KucwaYNWeYzCp5T1&#10;a2TvG2fy35HumdBBMyto7BdqzVHLyNhawMVwjznUmlc9MSer8qj5bS8urHPHfUwHMyfrsbGSJM3g&#10;lPezvcysYVHWpqoYmdDWhsXc+1SE1fZK94FZQb723EmKnj/f92rzvNq9f7XwGjzeGCcSY87vccSw&#10;WEGfthJPD9XiWTcgeS5jDJvzvDzzB1JlflXGWhReVX9UY6xlXjXG2rexgQxj8eIIwznK9SoVV9wU&#10;rA4zVqxYsWLFihUrjgx/9NRbAQCv+8UP4sWTVz985jVvvvj2z/7re3fv3b3dAdhcdC21KStWXDNu&#10;AwDcrt/Obs5PO7friE7Ondtd0OXHPvAEPnpJdP8V27Pv+8nP3v4Hr39P9wi/evHb//vrd5//8+9y&#10;zz33o7S9+EHsujc7527HyULkCNhFBxrhrNfHSuWZVJ5oF0aqH0abypNaypRCeEl5HtNpCpSKChXN&#10;2HImrAtAgFebJodz/L2gIlzAcYCGGgq0MacPfEhlcWxmVLuBkuQv2l7ZOEUbr+wgUBn3VK/euO3c&#10;6DHmX2OuyzpyTSHlbR/RjTbhc/J7dQcE8jtXGqPYPXt30L5IzhbJuEw4kF9+3yJNaxnyzqujMR7N&#10;DB6MMdLOahx7R5ujtZThjXmULwR6ZY+EVgGdXzW4LGwZsktDYuPljEeZF9dmV5TRAUdNHiZv+mmX&#10;3q31W67dpTxaQNJFxcs9Go1wY3Mpw+ndNiIb1MJC8yZlCMbhdjioJbb+Z7dJwd6xGG9DvgI07KOc&#10;fnhb5MUJvv8r/Rqm5iyjGT3Jw2btUlFtaDwkCQ/p2DuWswxpfS+Fm5Z86cidZSA8ubxLLLZdcpah&#10;59+icYU5zJ8XMZSVAiIp35V9kExuZaXloYY1XFsl3MCf5MU9y3FFaDshpzVoU9yxbjEMrWR54Tt3&#10;NHtt0PillE0sel2EbvcBp61EWWE8W3RJQ7SVnMMqUskyF0qtelp11TLX3n0JQ6PRWg4xppRtvb+P&#10;A4ZDyn6pYgo/cvG//N25l3KnrOEl+tMMmVYHGh6SgWaKLuR8ssQ3RT5STFHlGgVatrHoQzLV4heU&#10;laZA0/dZF32lLMFk4WB0mLSYSKzGbpDDUOgFCpe+/ViGuUQEbMK8GuJcMj78STFkLMzZkM9g9B5y&#10;8XuKwj5Exsnn9pByA5dJggMHHgc/diQEX35ITEI2Lu+1Dmu72AAmTSpQSWb4yPitg72JrA7JDwi5&#10;oxKbT0h1w1GgpCeoqT9Q8oq9KPZ2+RkQI1mHzGlGT079nJ3qNKPWuZLlNCM2m/K5swhIobcNQF0f&#10;N4SHtnMaBhJ6lsa/vJiJ063kvChxlnGkclPJuUTtsdX4hLSTyRwiHFKOxqOQ8v3gBEvq7hZht0Z9&#10;5TlYfQy0P/QH/5/2kuyaOflQslDtfDVxwXhfL0Zf9zNnGbJuyVIp102wl9oQUUn2HC0xrFFMRhra&#10;MzQ2jq1jbQlzJKQI8uzJBqCz+B7g4LoOcDvAdb3DjF3vQAPbLbDb9mGu651udMw5F/ES+vrG9jD+&#10;mTmEa3WGa4Vx0TTpdEkDHBXoQdMLVD8T8WOoyC6A0h0Z/0zfz87lZs8Jua7z/mB0pEUz+mo6RkA+&#10;TiFs5vjwdTrL3q9tY90z0kHzUNqDV6TPCG2fJJvEhtXst1q8OtvXsfD5mQNwMPnTSNszYbeW0BXL&#10;M9reYtxD1kF2kU1hPInvoZrwpKb3i5S9SzG5FJSs9BV4XWktmol9naRkPz5gvF9nnovCW56ZW/JI&#10;ViUplGQZYf54F8LnTiExL2PWFOa34rTTv9ezvVx+rbYfGZly1XDwWJsL/eEonUG1giqSyE35svut&#10;FTcLq8OMFStWrFixYsWKI8Xnf/mdwFMOr3r2s92je696/tUXDx49fffk3snm9Ozu6S7ZeZD/7q5O&#10;Vgl/xWOE295xxu3oQOPkzr3ddneLsLugR8/89fnp737uDgCcfseTX7n1U//5ewG81/3xJ29v/+17&#10;37b72jNvd5cPf4C2V++Acy93Yf9D5EC084WEExEajvG8jpQrU7KZxQ7caihTLOPcqkozTQmgHBao&#10;hnQc2cleG9Q4EDJuXcXLb0b2Y5ccqoy5bFuLMbeMZeW4ZkMqlGvm7YJD62V1fL22W4a10ehRG+Nw&#10;OrJ026sqE606Wrws1AFRWazRdtWDQI3OqxsRa7xubOz3zXP/akklfYyi4bBOq1MgW4unVXeWoRma&#10;VRsjqy/ZGAWQiAZy5X+LC8EWP65Oo9rhVA1anZRwHFY/VP6lE+tyok9g2lnHQ+zCwVYTviWNrmvB&#10;AX2DjAOucJGBhq/ZWVfp5nnNG5ylyysN6EMbX+lQRaMRAMnaZsoGNWVa2S+ch1ZHiY/wJE7IOJw+&#10;JD+Cnk8NWHx1QWcZlnMB7Zc4ubOMnIY2QxNa0BFQXpNb8SCLh2iXqizyk/yIvy+t9VvdLJ/iLKMR&#10;pjjL0PgXoG/bZL4lZxnNDVCOxlmGdflBJcS9k9uELfmmfG4Iv4/oxQR2sYs5r9AcV3A66+MQ9SDS&#10;8CShReRlhbw1J0NVnfcdin0cZYSwozRGsogUIpynh0jD8tg3O5mlnAaTMx3L2Mz8pYkSLVrGDqX3&#10;5jg80Mo+pIwV7UDxPyWOhfN1e58xL2Fs/6fRqpXnUfLgJSH5pYPNT6XsMZJOy9oqmr+qseRYNF9f&#10;rDpoe0ouQ8k014woJ8BX13mZi9RuS99h8n6Un6yu84alRHCb8P7GOx30/UPUG8CjMGd4NYBkvmm9&#10;2u8PRH28cdTwC85ODF/YZ1jl6kav0pnEso4z+hJTGuUOHARdUi8Ix32/nzPE+iXdlxk6hExHMHFP&#10;Jjd8iWEl2Z0PpOuyG9lMAmhrya0pBZgxa5Im/zZ2XLk4LN1UTZ1VQR8WnUfLPR37zMhGOM3o3wM0&#10;/VbIu3QuNQeWkUpimHQd7F+hM6bO8+HE5ork/H24dHSfpBihXQcgOMEITjG4Ebd0lpF8zm1/RVj6&#10;pzZOy/V+zpJVoClZf9VwTtIQhvpdO+9qgpRvD2FDh09tsyUf1KKXbB0R4qmDQScHFF2sr1z2MjIy&#10;JctmcOJZanGmvM/TB/t6EmtZ4lDEeSczbvhJhHT74LJ33ckJgJM03yCXdw7odiDvSMN1u96Rxq7/&#10;dJ13piH3u55/RmcdVvsOXtcVJhUzppQefPL4HDu2MT1oTghk3JzsgShPWwnkfAxNHvhornPWnNfP&#10;q6VWidA3RvJY9miCeWhoSA4M/NfESPc0b791RldLR2QesgUChMmzwzol5Z1qaDz2qsAawoFi24vr&#10;VY3hb+pAQZK0OEvVZHi2D9V+ULEuT+KZVx5zdTKLr+rdIY0QKs710lpUAakMDyD+P+5EId7NVPY1&#10;FSo2yD0t7iNY/E0TjAkinRzrEFax3Vr4TIzNz0TP4eshf+ChtN+bB7ohYy13BHPq1U6OHXVeZN6F&#10;tIivouyy4kZjdZixYsWKFStWrFhxzHiK8DSAN7z7I3jxlK5OH159/eriwe3tnfO75w/vRVnOXZ0Q&#10;ne7c6jhjxeONwYEGAGzOXbe9debc9pLcV79+dvalD57jHNh2t7rN3333h1/2lnsfePDeTz7hPveJ&#10;V+z+/E9/sHvhhR/Ddvu2rtu+hRxOolKEqANoB2DjFDWOo/5qQlNjzGu7PMpPjGXZXPkblAiaAnUG&#10;LEch4bkC5C/m8DDTwJJyhah2+W9+5Xz7axulW/qpwbqYhYn3uCJN3kKpeSDQqO2jDh9k26WO7Lra&#10;XhV8vjKFaDzxUaIZzZd/CXtOtQrj29QRA/RweSCYXIxTOmhu7YxDmT53/mt2OfmlZ7k5T6uGa3UU&#10;QXmy7IzOUoCDjd/cKhrrUtXDy5ETI9mUjFZlYF1a7esw0g81ijB4DjcmtpozsDN9ra56UdMyWq9J&#10;E4EHcbrODsEED5fvq/nyPOZXM0IaoLaQ35Tx0w40i8t27Dbb6UbV68eLOMADUoYA5AKNxivZLodI&#10;5MNhEVnN6jecSwWoBj3i4DVbV4V8FAOR87CqKPVLi/7iPCgz2BF8SFvKY91EXmDP0pinlfHOFGcZ&#10;jWiturMMSvNdnWUAYuPGniVP5DQ4LXkft0f+2QRoBDfI/wASIyrrF4MB/VdQna+yNh1jqwtGVaZj&#10;Dr/WLg5Jl/s4yuDxRwNJf0BOY5wWZVjg0WQn3zO7/ru1OSllCoxnrL37mGPM+YS1zxrTo8j4Kfu1&#10;qXz76ObJismw6EPD1L3+vvRSyu/azkKODSQ+5V6Px2kopNP0CG5C1lp8sr5YGU7JjETcErLUYHis&#10;r0yUDUPvR0KkNgx6gqMLouCg3e8/NsEZQ3gO4qldF7McrVmh/hT2FsOeY0gz5BX3IoRkH9w7jSjv&#10;lTRD15KOpck5mglr7mi05uNjn/WfgUZijmILK51myLZPd5rhbJKfuj/m89AyApO6oOpjYPW59+Bg&#10;lJmoHDa2GuLaVgBNb2B9Hgrl/Wiwy/Z91mdiD+H7kTvNCA4gNAODbN5XPlfKdLhiT9nM4Gy8Yjqd&#10;hWfPl1N6ZjQu91dI8xtrDwn+wiGdZMjwmyAPtdRJafZB8h7HXCRnDIpOz98hyuoFsHlXrzpHhGE+&#10;DGtfCJk23kUnJLV6a2x+s5aY07wWNJaalMfl5pZr9FB4uHeQ0vZ4ibKbpnZdmCvxLo6i/uFONQDX&#10;r2Hk/PckKdyGQJtT0K2zGAbnopMMcl10oOF22/656wbnGl3HGuUYIaDoTCP2wSR9iUJ4nCmYnbgA&#10;PbR2yKDceRmc8mEQu9l6m87XXNYZMkeFrpBU69I4L3tZ0fkZal25aSlDcnNtk3fGsuJLba4wQK2d&#10;Rkg5Nzv35GnZd980a/2qIvOUxrtGH8xse8xDM9Bu2fYKKBrFB9akbaFhjzlLMLNy1Gy+2/M1EDQb&#10;/yQ67M0KvLL2XOfhFe4Fc+ROUqw9WCvHCbwyxjhXn+NszCJft/JvtJ5ZxcgiZzSb/AQuygw8SJxr&#10;p2M9JK7D050x/Rrw85j3IWNdcewb0veo8yKrzap9S2NaX3GjsDrMWLFixYoVK1asuAH46HueBAC8&#10;4effhxe+8NpHX/2177x4y3/9yXuXJ5d3dpvLzcnpWQcgcZyxOs1Y8VLC5uxWd7XtiDZnDt0l3fr0&#10;H9578U8v7+/o7u7Wtz75zOYn/v4/PX8VfuPBP/nt1+Iv//Rb3def/kH36OJd1O2+w7nu1fC/K9J7&#10;msWu/6AN4E8T+++kXfqqBlV5UGMaKyeSyUkVcq3wJFSoW0vjeaM58ZeiR/QolmKs6SW/Vka3QwEi&#10;3ZT8xAlmDaV4yUBgJuwLOiNtV8NuVtvtQaXkw45uLDY0N/jUxpz1idU9MdxjuWn2AAAgAElEQVTS&#10;1leiTekkQyh3LVv5UIV4gK3l22LomjmKKCA5jFVesyzia/VBqb3V+kA2UqzJ8pKC+urIXJ9dxSX6&#10;weY5mjGxZUjc9NJCrKglMFS+vKE1NsTFk/yQHgqdTOiwGig5EKmIktG5pJFYNcEStEPvxRwcNDXQ&#10;53ltkPER8DF3KqsZ1j2wADVRHVj9E5tUdzxyhzwbQT9iHWbI1mffDxR3CLnjgrqVV+hG+16tPOQ8&#10;CNB5iCQPjWw4VmcZA70xBj7VWYZleLWoswyL15ecFLSrDFJC44uiiOOy4YTkqXxlvSDDGsP161jP&#10;0lNHFeEzc5ThebsmCoCG6S3vc/fFlcsCkIYz/ngtmMIjLYcuR2d4JNdhIKUxEmnB0jKa5F8zflzI&#10;Tlv2SSbYN1Mebm3yXiKwHA1pKNFmKc66aD727tHNhRXXBos/Wg6HtHf3hZUXz++GGIvWRUlg4fFA&#10;zrxlOpaHla227HBo8Q5sXKbUc0L9akFzjkFBRvdfXVoXtXQCBkcani5pyCs4wQh92xtDk31XmZfl&#10;nNnqvmunzbVkBJjug+8hhnyFkwd1WR6fbzxPzTGgtv9ZxLmfLzGXWziddWk6Cn3EjdUpl5GjPG23&#10;vS8t74sUYs8dPR7wsH2bK/KLRfFNAPbLdy9oDEU6zQh6GL9/4CoH4ezBPNJcEq2cZlgOdsMzoBqe&#10;auFjTjN8puB7u5L+qyoLFgYsx+o0o68ThGpK0rNe932nbeAdwTEGd47BP2U6JLU4Dlg6qYCqjpIE&#10;W5OoSUaSj8cyuB6uwKdqOvA4HnD+bRhbjzQ4c6JzQB6Tq2oEq+y61cTiSyEXRQCFz2gVqlkxTb85&#10;vcetNJNrqDUnLnmDbOLg1ykACLw20Ae5nkd6uZ23ZHB2sQFOTsOS1xfTdYDrQF0HdMGRxg64uuod&#10;argO6Do41/l1OLw88LchiMvSnmfzPVAfqLTfMwpNNTYUBZ0eYmlK+J4IsoZmoF1hnx3GSUPcmxi8&#10;vOfhI+/PZvRa/writIYglmstRJXGqKXTBKR7Fv49cWqjlg82L6bu9fetXFv6LDaQn3XKLaP/zAx2&#10;a65bQL634OHzM8ectmdCWO27WECzcR+7L2T5GeB7As0gPzqNn1U5jRnWmessQxgEnSbL7g6N8Mo5&#10;0Gi8Io8DUtmyhHxs9blSZa43dQok6l1SpvCkow4FKoz56Lp6OJwxgcfmp0YfVXm6E40+urFuCN7O&#10;Svdwis5R8sSIPM7kZytW9FgdZqxYsWLFihUrVtwg/OWvvQuAw2ve/mV38ZVbL7z+u77y6LN/9cS9&#10;3Z3L25uLO45Od/2xgXecEZ6vtdIrVrTGbQDb/tPhkrAFtpu7O9fdIgDYPvf0rdN//6Wzi90lnbz2&#10;DQ9uPfkzH8F9fOTsma/+o4fv+61v2X3x89+LiwfvcJePfhg790Y4dxIP9ol2xE/KAER9CkBNLnsl&#10;l2WqZAhducUVByGppkxgh3/VD20xKExqGjMxBUoWxTTe3HgkIFGIIzdSqqYg1dpXy8tsSVEmh4/r&#10;jEr6o1aGbbFedQ5BtIubNAzo9bZ9CaNrvQDA6oMsWqf5elVpMN/TAmAeBFnsa7ToCuPvu1DjS5En&#10;8WlLPL5MglUO6YC2fCnNEPoYwR6j5PzDONhrMUcbG9emMNqQ9YnsqOT0Q89jXyzQD7kxu1hnC0uZ&#10;NCQGkOVRr6KCT1mXGGaVAQxMWNRd8i7zAoPPo+X8AHS+HfqhgcG0Np58Td/HP0gTeS5WtLCeNeOh&#10;Gg+wkvDFJdRnjKgaziOORfjL4CwjpZ/016+0C/xjvCrJs0rllb5q6fDBQecbc5xlSAauebVpsaeY&#10;4iyjEaY4ywiOzwisG2DwLyPPJK8Wa17WMMHrl6BJvSL+k8QzsXhGjE6Jgp18ev7yuSEUHlVyXuHE&#10;PJU0poVpFwHHyuLlXZuzjDHHSw0v4dWFJE5Oe/wTLE5Ja2UjsxjLLumeuZkq9XwpwKIzi1YtuaiU&#10;vwWNzo+O5lfcSFg0yuWAQ5zASHq15LVr06MeCyTPdbB5spRXLB4seUUhW5mlWWypnto4afEjMpbm&#10;CENDMDJ2zszNsXRE6A2T+R/CM6IjDJ2/M/kIiLqsKYjLr+DfsZQ96bvkyIJjyv52anlyryPLs5z/&#10;tYUm8IfwDVTaI0QDde7DIubIv3t6530m22bt40znFjHuwCZnzjGkwM+fW4wBFyZD/6ZOM3q1w+AE&#10;IOxN4jOQqRGulcNr+925+4uSTiw8QnduoTm9yPQHlvMR8Z40Nqi9r5NtyMq6zr1koKuBDA1Cc8On&#10;S9vE16pJzjJC0Zz+Qxxb04LjDOk0g65Z3uFzE8lzrpNqcpZMdh1qszRNz8YdL5NfI5J3BFuXVTLX&#10;gxuDQKNOhOTyhYWijrSifBDGRl0OgfQopCX4UqiKuE4JrK034WuyJhdNHbs+pVzl965CgCherhO6&#10;YycaeDAIzjudS/eMLimnd6ZxAmxuDXw/vOMcXLcDdjvQbgu32/VONMJf18EFJx3JPT1iTjpEm3wh&#10;zrdBFWi0zowdBcwdqyKsM5FGa0smwySRKU/vWygMWKXMM7sPrL2BD9PuDiVdX5rUFcaI61QqG5z2&#10;NR2ZtaV5Ggar3EHz0FqHb+2/wrhbjI2Gda6JfAPo43wkbR/mhvY+5g9/Q76k7dGTsRPtzrfShbWp&#10;Vru1+zVVUCRoZOMasfcqf0DVCOq+ujqfE+3wX1WnlHFu8+Q1HbopPL02SnPUldLxBPJ5JmQza4o0&#10;Bi9WnXQGoSPEUzq+0unjrDEP8uAxjDVPrwqfmux5aJ3a8XLTScYkdmXR9xKbwRXHjNVhxooVK1as&#10;WLFixY0D4SsfBr7rZ96HZ58/257fdc9e7V716NHVV+6dnm9OV8cZK17yCI4zwm7n0eBAw109vHX2&#10;qQ8+AQAPtmfu9Lt/5At33/1tf/bwrx78X+5D//oV7jN/9G27p7/yI7h69APY7t7mXPdKnjURbftT&#10;MWwQrjE4R0R0uBapdKm6OoRCxFQ00KDYURUHDZUJNRSjysWigMEjqfEy2UqxqgrSfS/HT0XR4A3p&#10;kPKk/PBL7ZwadROHP9KobSasscm85T+GbfcZIW0gY0tyymbRjWm+uTMGiyf5cBmVsbaRDppbO8GL&#10;pPdySXraOWR6KZL9UlcL+uSoRp97jJGmv5eMOzvYqVVNpQ+qXk6cME+1pTn2hXnyUal+obx2/VC6&#10;EOd8Q8eWslGHG63nRS2a4GtPyfODnB8SU5hICzQyQi05wHIaz8jqZdMIz7NOZQ2+2exgdFSYEWMv&#10;5P5RGX8BNDS2zw+7czoSwZjqLAPs/WYXnWWftHRMIGXfEg/i6xOxP7luWXyn1Y322BYx37is3dhY&#10;fqqzjNBueSdJ7249T/79WpxlNLi4OQ2hDE4/UlYXtDox+f4vNG6vL9L6ZV4Z1vOvvo6Z0ZSvbtF2&#10;LtDXxLLCnvranWVo+2h50bDJfnsuLBqDCIcSx961LnTz12W2hexy3mzVbZ9MtfceE4zpcKdeFNMM&#10;LvZ1ijFWxooVrcBlVYkpzjSm0vG+7z+2jjS0NWKMV4Ol5WnEvjHsrXmWY6o2Hs/TJEYEMjMelrzU&#10;/2OGwyooyMKIhsVFkNcrRYcXGPjuhuKzcxRlKTWbWE2LFoc4CuWGOo7Q4tBV9WhW6k4s41SJKXuL&#10;fPtI3tgtdx6hOZlc1lhYI+pAsJ1Igzgdgpyc2TpmW2XdaUZJV9lkjxxZglLJEF6rrNGKyP4enGYE&#10;WpGqy8yWVPQ3b+LisPQJ8mxvyvzVnJoZe2rNaYb1mfWX78g0XHfCUc3wS4Hl+ANsrhzves3qxJ1W&#10;+M5Nx2FCbsJRRsiPO8Pg3zWnGkrNFoGck319BrriaKmvsupQu0Oss6UkLK7xaZ0sFru4Hq8BtPVt&#10;SnusuGbnMzTQbD8e/WCQA7hONhNDa0MT0ZM4LsuDVaZmxWQ+g+OTQdq2y7Ji96qh3LooVdPWNhmX&#10;lu/89Tylbs7PT+d6hxehxnIcnANtvDONs/O+OuEd/0e7K2C3hdtugd0O8A42XLdVtl59fYgo7dsQ&#10;R7zfwro/VC+nB/BIta17I/RHI6P84c5deRyTY0nGO3sRWaeDenKKtXdkQqj1WhznsT3tDMgz5Ipn&#10;LhrfDlDvzqk0PtpBh6PkoK4G5ELNn2VRCju2nGRUWc9bGVXH/AttB5SxRkrz1r2SZDIfiAX4Uknn&#10;YV2fCfKD6WywxrS3xr1K+4uDmm7Ek9f4eGrMoNJc11CRz2VFxvHOZQpgWGOaOVEA2s7x7J5ktrjm&#10;ypXsvTC2Fde10rJRCcOYWnqHNF10vKau5ZX2I4uNNQOJ+U3ONyuk1+pUcaxlmxvIL1mRxOalvMPU&#10;B0LfgLTeBK64CVgdZqxYsWLFihUrVtxQvP+pdwEA3vQLn8L26sHF5s7tixdPT+697OHVnavN9uSk&#10;O+uk44zVacaKlySCA40tQFedu8ItBwC06XD18Gun+Bfvf+XJyZnbvfL1D8/e+JaP3Xrb6/5g90df&#10;vf3wA//PG91Xv/im7sFzP4arRz+Izn0LnLuDsDkncgR0fsO/cYc6zmhqjDnhaHOyMWVlRUJDRyGZ&#10;kwxpAMejKdUV9qo167C/AQttYWwkFZ8hTNZfHoJZtwCr1ctoawNDyXTsNDrD8m3fJ7xewcmHHd2Q&#10;5ps7Y0gGUsRRniwbe0x7fwZMBz7xkiKbtsTjfdVHDnPmV1AZl+oXF3kf89MSysdDjlFIp/G2Wn1g&#10;XV4Nz1VgraHKPFW6KX3fJOaZVWzfD5LPZPzHYMf83GPfy3iHVXSBeWEdWIY4OT82yIcdmHZYNheW&#10;46fK/TJ26VLjmyUaGaW3WtAcYlWlF7nFkDwAgpbYvA1yDjidSIYj+Uutaht0w+MqIh333JkOkK7J&#10;+zjLaHq52TL+bumYQL0oJnmJsUZrfEi7xZ7xt0Z9J9eq1n0Ximb0YDnLAGy+1cfJc/1pDjiuxVmG&#10;dETQfB/D+RInQP7dkCcxnvyAF9rCDTK/9qvCQLonSAwAlOnmNr7mbEoG4wEtr7GyrtWwo2SYJp0U&#10;NJHh50KjXyClKy1OWZulaFfKakJ2+TzTMpH9OJrp4wnNeZCGffSc1sWyffNZseKYEOiU06uL/6V0&#10;Lt/hKMkalmOaBpftjxOc72bKMyCTZ8C+a/mw/tonSxkf3zXq58dlCImbdwTJFw6grJ4pnKQxosQJ&#10;Rv+npMsy6uOiWKiUOzTXt4E1yRGlWQdDu2umRb4nLulX+Pd9nWUAXPZM87Gc48o9TntIWUbKYyId&#10;DTFSxzRmMK71dbJ/c64nAy6QywPJuU2Vm4HEuEc2pEX/S+bhEJxmOF4mBecAosoEoMu75lqRrGOF&#10;PXJpjpf0Esa7+zjNAER/bQDK+jE3+qr3y+069DbAV+gmrNGpE4vUUVOqP7RzALhDjAxijZJOM0qO&#10;NJaANhdTO8t8fbF08fMq4ruZiSmtlhDNMCdro9EvAPsOJGvA2Hp8zBjrk9Kar+k0TWckFfpkGBu2&#10;FhHY3qPCejtaCfasqTSTL9p6PHeNHvImUFLSkKLc21JiaqUVDetEEmbc7QrpzbwC34zrNHpZna3B&#10;weFN71DDDVvT8F549+RWTyo+fe8wowO5HdxuB2yvgO22/3Qd0HVwrhtobJPWa+BZ3kibINZBjR6c&#10;iJuBkv6q0nqsjWMqd5AplvoXFNnGP1cRWzVK5nyCBtFVHRY5RuW96t5o7DRCc1Qk72OIF0S/yzZb&#10;/OuQyhXaW4U+iY2hjHJDvM4sPR9waLZ2We1v3fYxUvZ6kiRBzf1kY740RZZjkYmuQ1ubYr419k4N&#10;DcxH+VM2lYWiw3y/Qd0anC/zuxzJPN3LiYLCI+eg5RyXdCr1S7zdBPSyj5y/ldezpD5Q+epstun0&#10;OZrc7THu5coK3dixjnn7sbaUZ4m+ooEM00BmMYuSYzraZktuqyS/rLiRWB1mrFixYsWKFStW3HB8&#10;+lfeDAB47S/9IXbuiQd/9s3f+vBNT3/ovrs6uQ0AdLpzwXFG+L46zljxksTtPIgedW53+vKt216S&#10;6x6cnHzla7ce/bM/v7s5u9XdfsdP/MXuda/7s+4C/xyf+uPb24/+87d1zz77JF0++j5cXb7DOfdq&#10;B5zEvIi2GM4QvXLVEWgPrfFixieKMiQ54dfSB1Q+BGllwKQowbgi2zKylMruxS4x1OgLqY/KlNwM&#10;2pBat9BqGaRbqHT4oV3MAPiE9BHX1fZmjnFiZhhYkHKgLqP9Z3Oal+2rPvctZbdot0QMlwmkArXu&#10;vNQuCyTJ5XmGUOzzg4CqFxub0qfVj8qaI+cnkCu9W1z0teiy+vzcc54CE5pXUbnfvB962Dzbpmhp&#10;TKz9YqP1ix+HV7ThvNCGTbuNb7EibX5kgs38akbsecH7EFhGHMn4xovD+dI9lUaq801pQAk0km81&#10;HiJlev+dIAVcRg+lfCrWe+H+mcIbtF+HyYzEMxpZ6HKz7KuWDh8SuVhsigCbj1ikN+Ysw9qPzG4H&#10;6yNA77tGmOzYIhiGoNzVe+XZgv5iwwp9Gr4v6iyD04787tKkko2Fz4y1yTysF5a57BH2YyDGh4QD&#10;C92wiZK1kBubJdMOkuZypxxjZV2LQQenM0mD/JPP88Xocyo4cYbvQEqQMi6EGftZbdmXWWpZJWmm&#10;ZGjVzcz08YK1H5pCbxr9ldYjmc/R0O+KFRVB8T//XchrlgMMDXLeaXKfNQ8fy/kl+bbDOI+WacQi&#10;kuzbJmTp0DsEAGV79GS9icuKy8Uzto+Nki9RbyRMGGTS+AcfZ4/psOxpPNgLTGKNc0BvNOfpJa9j&#10;TNUf+TnkdbD2JtcIuacImLq3yLZ14X1F3rb2L9o+fRnIDawm86c0bzltkL4u+kBbVxANrIj3CUNN&#10;vR0hr3SmE+KVb9H/sq8dgtOM3ug/TaM5zXBatRvUdDLkWsX3IFPm+IHnYpbTjBifGZayflScZgS+&#10;GemTPzdCPGsPdU+Mg9GeN7LyAaQ6wNFig5MMSa8hv/I86uk4dXSROeBgcdwhR3iW6V22JrXDGIfo&#10;+0J3FHRTHUNwWGdNgZ/HdCa7zd99XPvESss/ZR7NwPmd5pBgya7PRUxWFS3SklUOKZgVFcetjxuj&#10;QavkVl1HfuHXHJsn6fYVBsK8FHvEXgwJjsz6TweIvcIg3/fpN8CtDUCnbG/R84PemcYWtNvBbbfA&#10;bgvsruB2V6DO9c45ePlx78IbQ8lnk6WxZKBdoUBtHGOcIqcQEKdAmLNNDdSH3JAT0iAXqXOWSpFW&#10;nnuidIZV8f6cycO52C6bGpsneVSW4HBM1bUenL/Vt8rYy2fYa1fz8+GWRtbpJbRhCEXb9fNdsIk8&#10;AxbNVxh3zbmJSGBOab52Zvma96j3qZzYS1Y/v7YGNchChqIj0RFoOpNK1VrIMRAP75co3YlCs7tl&#10;ZkVr8jfKlScBGrvOwCN54hp83Si7QrNTeUHu0ZHKkKwew1gvhJZjDfE86hzFGutKaDWvDV2Y6gwl&#10;03VadbmZe/EVdbA6zFixYsWKFStWrHhM8KX/8W3AUw6vfPHz3SW94rnXdM8//MrJ2f2TzeXZ5uKO&#10;C44zVmcZK1YouA2c74CLkzNH929tt7sNnX3ls7fxxc/d2QC4Ojvt7v+dn/swff+rP3Dxr/7Dvd0n&#10;/92rur/89Nu6F577Ybe9+l7qdm91zp3zLIlo60/PN/DqAXKOHDF1qqUkqaI8kUpNoRjQbrkBhjI0&#10;STCzXlqWFRVGBT1MSQkWmm0dcDQxsNQMP+ZgzJNqaUjjIYiSR41LdHJ8K7d9VJlttf8xaPvoXLWi&#10;r4Pmx8IOLwB5I2MDR/S+FnHUGHtDaYug0A/Ke8SLobFW8exK94K99yURs45L0adci0S/G0uVeXgX&#10;4qqcrhh9UPswo3Q6NMafSX5JmFeF+mGRfpB8JeXd+WXp/IzP5ktNeVb1eRHKURrLD3Q4Xcjp02cw&#10;nkeVeo7QRmXYDg+GOvBzwPR+R34xV/sVsyrQDBubODmQPHOjJAkd4ZNEnsnWQpUfJw2qVN+QnSaT&#10;tugfbdzTX68D0vU0cTzFjMIzBxvYZOHVL0OVHIsAdXkOkB6sFz04kHgH6dIj5eeis4zKbQByHiSN&#10;VVo6ZhT8xXJswds91tVH5yyD87drdZbBF0GwZ2WdlMldnjylxykvNEboWuEoo+TAgrc7oafNsDZK&#10;GpPOMkyHQYqzjGsDv0DIv2vhR+lsgNNxgKRjKPF88CZkAyM+IW9Jz1PqZdVNm5M3HFOcY/Bw7buU&#10;BTWUeOjR0O2KFQvC4ttj+8wpRslTHXAcgSODepAyjeT1Mi5A8HquayQvfdJgahdf4dtJAuD8mYtz&#10;4ysEBbnDy+/kM9n4P+rTxG2HMUbkyytBSORMKErrHhLFtBZdOB/Hz88sXZEWvjDNacYi+xrwuj7h&#10;8J09p3scJs+ysqQDCa1e7aHNi4LMT1C3uTHapd+h6hKGNnIDDfP8rgYiPRs6QtXoqXZdRF87ANQ7&#10;zehZjHQMLqoV3hbhLWo6rTlMfjvUacaB52Ka0wwg3TNa/RicZvTpeZ7LoOcbbL9DXO+GwWFEK57o&#10;9L2v42tAqVjP+Po84Mc+7f9SPtLRhYyz9hROeddystEa01iJontFYx1qY2j3DGRbTNvRyMd0Zxkx&#10;7Q3rF2tMtXaUnGRp5zO1aSXOTykGE5aVwTS1ZhKmBfLKzi+cVJknpNDGLq2ylJym1Upr8MgbhkG3&#10;PMc5mD7k+s32KhTikwp5nkuUOrxwki8A2JwAm1vA2bAv6Z0IdnC7HWh3BWyvvCONHdyud7DR1yep&#10;hK8qgZL6cBkaYQWFCJzWB6ENcp9daU7IcZSyixxm68qHzLOKgXqaK1QaHd02q0xFS3gYtHGpxLNK&#10;9+ciLyg1z6e0cq+CpvcNfGM0Q+PE4Bg58wOyvqsu31htb3EvSRPoALPtB03cyVUr7K0qOYqxwjN5&#10;ro+IYXHslf1XlfOyhg5y9LmaNEp/bdTIvAKs+V19vIMExMdaz5/ftWzmPMOa49Wd4rDxG72TYcmf&#10;FdazkD0vRj7PQHGMCmSsj/VQ2Sp8fbGxZhiduqUEDeSXmHWFeV3YI0TGba5Lch/k09+gPfiK+lgd&#10;ZqxYsWLFihUrVjxOeIrwDIBvffdH8IBOrs66h1/bPvvw9uk9unexcbeC44zrruaKFccKOunc2W5D&#10;FwCuzm51brchOukcdqDLP//UPfepP7q/vXN3d+vb3/LMnbf/zHvP33n3/37m1z/ySnz8Q9+GZ59+&#10;S/fwhXdhu/0eOPfNzrnTmG/vJKMDEQjYOOeIiAYX9iS0BVWV4JpyAFBP9QEWph2NVkRDxQlXeiaH&#10;clJfYhSlK8RqKAcbH8iXjMqlwUWmAxXv1b44N+VCcwXISxhGovzA50a33ZrrI+NOqfI/9F2a70ws&#10;7iwkayAbZ9hdlb1fjy7lrzfHS3q+fsVzRcEmq10SSTI1Dh+r0qcG389yjORrsoPkLdq5KB3AVuPZ&#10;JUL0n0X+LPOAjKyDhocasQiDP/P5oC1jYbjHjImroEQTteaFg3GAEwvKSCQjm5BOfb3yoc8CtFFe&#10;j3Qa0WzytfcWc3LQzGBX8g8g5yH8k71DnM9qzFYSWiWU+mcBZxnZuLv8cDUzPBD0w51lDGEL0RHQ&#10;pK8S3lNitvwyYiAN7qeFk2G8WMU+X+LOMgCwy1Q5z+LhXB4fzbNFX8aGKbTIwwOaXi7XFjyw70jj&#10;5Jook0t2ad7QMV9oC5fqLuQv4fBfVuyN6/q6avc7QXmY5igjv7A8lM3L1dbTRSDpbWwv2cKZ2SyU&#10;6JZ/AipNh+9j2WhZadMmq1O2wVC+yzTWZu0xgMbvOPbR42gX27W0R0OrK1YcMbT9lMb7ZXqedmye&#10;hveu0ZFBW0i+PXXPF1y+UZRC+1Aavjn/n6IeCImiGVro4/C38WEs3nKGEQsg19fGKk+8QaHcoTpD&#10;bMjDUiZMyjxk7Nfr0K8l3m/tWRYE30/su8eQ20dN5gT4M+9/XWenGdK2hybPFMolNoNY+2N0JpPn&#10;7Q56rGHPx+m00Z6D4n/54JmDVrserKWxzN5pRna2oTl7IPT+NQqqi0XB16V9nGZUOBdL5s2BTjOu&#10;ow8zpwre8UQ8zmmsvyk5GknO5sz3U37WO63oGxDnb2H+yLUtcXxRqLfqJEPk2XoYHXR6MVkJBVkh&#10;NzK7yU4zgLxN8TuFz5ytAgOha+tcS2cicuxqHqFadS05yNDShWeZb62+4OMT5dkgwNIUWbgSQlFW&#10;HMDqoukjD6ln/o6sgnRgkp6DTM11SvnT2xHqUvrhkWoGjPK7YaRN/plYmAvpWJ377+k+hYjgcAKc&#10;bkBnZ7GVrtuBug7odsBuB1x5ZxrbbR/WdXBdh0F+Cm/29Q0zJenRxLIb5a7W1tyq63A/3uYvgYe6&#10;ZzwzvE3Q9OT8/fn1A/SJGfoBKemy6EG+1hJU4imWoW2NrMM8s9YjeZcsK54H1uBXAo3vHqhEF8PD&#10;s//kTXVhTjtock6VtVzTU7Vou+wDre0ZCotZjeXUovUKbS/JpM7P+RJJSD4W86khWI2tSfMy959h&#10;gEoCCRTasNI3mOcV2z3q6EI0S9sXau8f/xzPGmZsBvz4OZ6Ov28ufIdXK2TTCCV5A2BzmDBprKvs&#10;RZYc6xjMZUEx/jHMyutmtTn7kcFEQcuTLrTfW3HjsDrMWLFixYoVK1aseAzx0fc8CQB4w8+/D48+&#10;942P/vJ3vuPitb/08btPdLu7u83l5qQ76665iitWHDXOAWC36XfR3oHG9s7Jzu1OCQC2zz28tfna&#10;x04vPrW9T/dfvr370//VJy5fefcPd88/+D/o4//2Zds//cj34Lnnvw+XD38Iu+33OOeeAHAC9MoW&#10;Itpi0FL6eyNEznvSaNs6Q5GSXPCwqlC5apph2NwspaLEI/4aq6In6l9U8mIKsyotb3kpUg6rNCrn&#10;RWrP1o2pWjcqgKHtlS9EWcpqNZySBF55ZhDFDWh7DqHgHJnKVr+VXnvxXZsAACAASURBVN2vOkYu&#10;1dptKXRH2h9fsRSmNQ5+oPIiYDhQS6IoP7dsekkEyGmwGX3Kg7n/n713a7YlOc7Dvlp77b3PPufM&#10;4ELiQhIECHBIcIYACEIAIcG2JFohRvj6oAjgxS96YoQVwQdF6AfgH+iB4Rc+6cWyA7DDDDHMMMMS&#10;SfMCmSZAEiAIAsSFA2iI4cwQM4PBnMtely4/dFd1VlZmda/VWb3XOdNfxDl7rerqumZlZmVV5ur+&#10;ls7Tk/sGwvq0utArOTHNdnmdHFBJ1TmWTzzgNDzQoBeAK4xDfgkrP6BO8rP1EM97BN5e9eJljXUh&#10;eRyEQz2iryRTHuAHytAufxyLGWgDSOkhVs0u7RQveTuWHy6jMVM6kS6Y0b/m/FPhowjtoFkYbbiR&#10;5VhhlkBEPdJ5zeed5pGc0KNMVugnvG9OQ6ULcDXWmUdOG4DObClprEB4D/08Ex/i4I6UFS8UUowJ&#10;bEH5FSCz+fSOysgya8o5bc1KgUnqNQI9H6KfOY9SdCcnvJ7IUJo46oV66HR8uJ4nAYgOTwCSNO/S&#10;PidLrgtkIzsr9nuJUlAO+tlsj3EMJJkqOTNL+W8UnF5DGgrpIOkCTTuWlRfDi8pE+ZjCxhTI8zzC&#10;0ALhDV1QlWhsjNw+CdpcsOAxQsluNSbYjbYvoe/MsG+5ObRjFRx1PX/GswKJk25AktI5k/kwdg7A&#10;qv3cOvV2aQMe2lI9vF1RqlFlJ3wntnu1ptJ2d6xtUVMVXfefRJOaUxr/PjMO1fWkKeR2GedZmkdL&#10;C2SPLdlmtH37qYFvcSkJhu/JFjv0KzpboltbTd9HYzNM3mjWMOnvgNP/ZHTFtsuHBAwhtphS0AzJ&#10;hHGjFMLXubS2uT6o6aCHVEvGakzQDECmzTnHkJ95hQ+uZHMwcwxE1kkxaIZG9j5dPi1Pb6m3327p&#10;A9ubyzx44Iys/xwuDZYRg2TwQBojh+IYlI4sJFOf7/7X+PujCk1mUUgm1vhZoS/rABFaewD7dc8D&#10;h9A0OQBDbp/n46rpB8e2L3k/0Q8Lk1ITvNrE/Jhr5ceD2zX76iHOgzwiVNWleQ6rHzh0vFX7pBnx&#10;Mlkz1rZInrUqf0rfbZZW1/PsbNAB8L6/juucA87OgHXnqnVJ1mqzA3Y7uP0O2O/g97sYTMP7Jtlf&#10;OKpjCPTejrokCFm/+bOJcAAw4GCePCLk0ut+BWozWb4D1MwJPiNj/r4xX9Hmp7JDueuVdaV+sDHg&#10;bTHov6ZfWyFTXqiiU3ov/KnoYM37bn22Weo7INN8SHcsPy3LYv9YOViIpIeEdAh7z4Qk2Lgldwks&#10;lv0xMmk0CpMabBPiZRttfRvxOb53rhQYKAZM47onvxMS3hNkl+mZfOU7C8U1Kt2tTOw/Eq0Yzfco&#10;mXIc0jnr+9Hfv9Xv5/ZBvML8PkJzTaFuQsFU8iHtfuKEVFzXg/sQLUOyfzhsR7Pg8cYSMGPBggUL&#10;FixYsOAxxrP/5hcBeNz5xAv+wdfcvRdufePhU+989x2/PbsFAO5871fXVwCA1fWVB4Dm8sHMp0UL&#10;Fpw+kgAaHa7PLry7u975/cZtvvXFO/hWGxFj9cQTW//Jf/H/XLzrzn/wv//5J/ff/sZbt89/86N4&#10;/fW/77fbD/lm/wF4fx7K6cwTOwDOORfdkbrYGUdaKPhr7KDSQz54Eo0HQ4bSQ5umGHotjN/crs4c&#10;4UDsREB+YUAzhlW52GFp9A/zqd1gTE9K83dpXs1xd1L7lH4aH/IVHai5LRDsc8zHjcqn3Xd9TY6Y&#10;9/g4d84zBb80SNNMwQy9ZN2Lc59dC8kyTEJ+8TM9jAl1aMtOO7hpW2c0dtUdmgfok4up7NxN4Wvx&#10;BSNUd+ou0JlGhslYaIZ8o/bxC0M1AkRA59Ue+XpI3useD126q7IuaoxFe9quPGN8K7YJjC74aT7N&#10;a3SYCcxGG4NzS5zP4zuCuC7RWJVAB7HBtuNBKoLOP8LCCPOBXojEyy6Bz2ZMJS/HrMkCfVQbHzAe&#10;sMpoB0Amf7nDeOg+PyQPqBawgNNQpfUFQOcb0kLi5DI2WEZIi3/t57tt8zx8KauW0EApsEVCO4KO&#10;lw71DQfLGOPYU92Rj+ve3AYh8EGaBJKd06nj5dH5UV+oh06/h0PmsAPkaSEvkDqQtXna5or3YUI9&#10;6PlfQCkox404s0h0Fz7Tv5rj6Y1DkqtASmfSM8pvnZyV64GFYvo8kr7ACzuowEcXmq7GITkwcic+&#10;6R0D58cFCxZMAJcTQKq7aPlDPi2N5q9qyzWGGgyDwAWdE9CDVJAiV6tepITxYP88kDkDA1yC+HTr&#10;yesJ+YPTYO+h3GXoNBRpz0GdPDSPUGkflFwkHzGfg/YZQJQ5kkM9Dwp2qjTVgW/9siMj9NMg50v1&#10;TPVXjYXnJwOmb5f63f4lfXGhf11Bcc5DwZX3IA7Cnh99B5xnzwzbQuptaSAsx9xZRQua0b8jmB7s&#10;WjoefJ9cCpoR8mvvHrDuuYOP9OvrqfPHzY6hzDe6lpT0aMszCOVMDkBGd3wgcl8jwcGq4NTLA2WE&#10;QBexn4ONJ/lZGbWDZrRsm55F9nxB88kJfE8LpjBLENgKoO1V+5TNZ68cOOeSvtcIEMFrRnGOpq95&#10;KUhG+E7tmaVzGekOgsUZnx5EHeg5Y597FikiKeaSDpm1ScwwojK5Ij34i8tq5Bjfgmk6jfQr4aa2&#10;SmmPyOWOJMdHFe36v570Bb5bk+3YSAE1wjbJrc6AizUhgU7H8A3cfge/3QC7HdB0wTT2e6DZ85aQ&#10;9uRj5mMbFf3FAGH+JJlLyTryKa6idrJEldkGXKxtiLTegGzpZWQgJublHN28wvwYzFOJ93YJafcO&#10;4lcG0NaeCY0y4ksVvfY5JQ3W90jbtfatc/RdgkTrfL4lnddMsWA0bxw4okjzXJ0n40D5kViuBT+q&#10;GMBocFK1O8VxTjVGaLDeKwYGGuJxUgAFIJ1PKcCKGWoFSNEImd4PEu+TlRiAAYZ4ywTk+ka630/m&#10;OhmSivObNFCYa5NyueLUQbrz48DyafNsMSF1x1PaJ4i0lI0N76cvvLzgjYAlYMaCBQsWLFiwYMFj&#10;D4d7nwPwyc/grXfftH/42v61J++fPXz9h5s7Z6vNBXbAat0Hy1hdX/klaMaCBcMIQTSuAawuzpvN&#10;tvEX5yvn986tvvKFJ3ZfXrndnVu79Qd/4cWzf/zf/frtD935zMN/+wc/vPnWl97nvv+9Z/z91/8L&#10;7LYf8d7/KIA1uUjjHdB0h2wr30XOwEE7dy1bOBBAbkgpvTY+wzC0gx0LQ2hymYOlw6W2QGon60a2&#10;qqNlzcAJQxc/OeVkNrAhw/gElA7zKlwIzeYwOdSRXlD6bnFJsHrf+Uklm9iBea8eIKZmcJy2Ashz&#10;FBe0DJd9qILBgxdKeo4+72aTvV+6yGfTYIVWj8YAffJs4qtcTtCDAIsmsv5ql1qnVQKF+SR/9Nc4&#10;E+MHlUZyWWyDHT2UAiJ0GZLplvwXSpfmqvMtwGYsPHSZTS+oa2dV2pmT9doIqKizJdUoB5T9Lz90&#10;+QQ1R3I8p2WaX8id1VmfC3G27oOjRaArhHagHxiRXxjyD4qhS+/G46Ndho1VR1krHKYiPRx3bKyz&#10;yxSPNB0h5zuAzHv4HQlVjxT4WJJu2/yI0hjdcLAMoNfdtG1ZOtQjy6w1mNqlYPp9Ngc+TnT8O6NP&#10;jaWBpSWZ6Mv8GVCPaHPwX06U0jxZk0ElTpbvKpTVfae0pThQ0b88KMeNB8sYGyiDPrtRDOxvEjoD&#10;yUcIlJMnf3VkMXp7tMJGFfhoggdgCWkBY3V8/o4X7AsnQYcLFixIwNc/kOo0PF8JWtCNUwhw0O31&#10;gibpQ9tAubvXbQdA78jruv9Wru9f1Aldf35S6G6rckl7+VB8UGLQix3irZ2KMte3KRiJqLIDpAoR&#10;fabZRKR9UD8Q40QfFZc0mKC0pR5rY+TpN01XAqj5KntGpiBzyM2mzCX7H77faevq06TnJwGlj2Ig&#10;gnZhJjp36y+56jL6XnmvYZth7VYa2Kdzu4BJvdQ2k+4/DgmaAQegKS/lWUFlTSloBv9OHWWPWOu9&#10;Y1c5aEabd3gMY0ZjZHyDiuQQCGLISXkKL/TpfljNVnDATcYpknEf+CVbS2Sw2/Hug1qkdR7A1VwI&#10;fMKCZJC/Vc7WY7vbv17pCyDw/aiL0LVfKdj5TFB/lZz+jWPQjx39AZcg/yhqjIuq5hiz97HtHnOO&#10;VxrfQ6G9l3ZbYEy1EaqiIj95RjPQB4foCDxv+r48ByFH+7/0Nm3duPp56drzHFzGJelWkGzeY/If&#10;AH721KcHGd2Nerc3CultMI1+/+ZC/e4MWK3hLm617/kGrtkDTQM0e/jdFthtgG0bTAONh2/2sZ7Q&#10;B0flD9k3MimVpRwKehaXj4Egmwmp0HsxYuAUs/MmTp/jHpHNLaAv6HowkPlS0KYAGkTgMH4Fkjax&#10;jUNBbaZCuhcb06HPv0vlVva6hRyfq+98DPh9FHEMXK7gx70kppO+xo+rBI4oI98y8x/C6tPN+21u&#10;a9QmVVAYM2WRj9lYfWRMs+r1+9CgF3xu1QApFmt8TjqX7oFIWWve4+D1Ha4aDhSr6xtJvaG6bB1z&#10;bbengWpzbR4chZYd5lJY3/3L0PcbE1Gxz9LdLgC9HUczFIoy37DPCx5JLAEzFixYsGDBggUL3ij4&#10;7KfwMoB3fvLL2Nz2m/XmetM8eHDr4uKJu5vV9dptGr9CGzgD99IgGjfZ7AULTh2X4cMtAF1A97Or&#10;23u/d+5iD4dXXjnHCy9dPvzy1p3dedPuif/qn3/x4Z3bf3rL3/9fHnzxD960//KXPoz7P/iQf3j9&#10;97Df/H14/6QHzkKxzrkQJt4hmBW8d3BDR9zy4ahoDM+MoKFY/r4xLI2/Xj885b8fIWRQ3pnhEodJ&#10;35Uy6CFPrI999jyRPjeY95LjZEWIh3t5pvaBeNPOyDjIv5sfdhTSBx/LGarTvdkYaJNLjaHC4yRN&#10;4ZNTEQ/581+y8s4XSY+yZ+kSgdmvqtQM4gNgkABL92iSz90g1bjhpa1JszXK5WpyEoVsLA4iQ2O5&#10;rDltWxTNLtLxS4HoeHXJf6EUDMGMZ2kO7PTZVJRueHOHdaB1xshY3YgyLKAFlDGkDSCdW04f7fOu&#10;+hH0odGYeUCVWZz1KTPghKDMc3zk+8HRM+nlTG66wk8MxyefX4E/CBdaSr8kWZ1+YkXCmFBeY1oX&#10;CouHyVQufySyA6DysRpONkmbhXGrxJeSahN+JAe26OmtaxZTXQA+1CPLrKWPS/JOe1YVGXEJ3wXZ&#10;yM0VWXbh/WQspXorwvf6Ow+Mkf3iXvcZcMkSo85OEl319xSFX/Hr6urLhuocNAskPUtzLqXfb9yJ&#10;tER49C/IM5pX0ftptgOKGW7PmMJ4nkcMkq4a0nma9p3np/lOKkjLggULjsJYnbG0zvl7Ne1onR6T&#10;BMPI2tr9530qFpJiyD4nyNxVl+ZaJT849Zba7UKbYt9DAhJREtsRx8nBhee+y8xFlocsB2OBbL9C&#10;lR8AmaJEn0WbCU1Dn+eQfQsXt1J7JWj7Pc2OwJ34TgCD5ivI08Hfp87U0n6HB87g+6STgstJj5NU&#10;ug+kClznbJ/YIWbal4S1UNqomu7n+SaYbtWOC5pBTRtFk1es3wmfDUFlgxT8QYLB2k6DsCi/wD52&#10;DGE/MsNmbyaPjXlfPg45faVtCot5uD9tmxFpmjOCtnyABpeYEuRCDJJB+6o3+yik5bkkhbMLyf/E&#10;d//n5z6PLiT7MHc2ds5Ffh9HzRFep5RhCYkWtDmaSjNS+0vBrjRZLtndp9riZbt++yRVQFP6rg4+&#10;3Vn1vE2agqxBy9NX4uNI5OOiBzaZiiPG2REaqjE9mlN6+MzzHiiXIo/Q5DNCMCSXrtEQbAdt8Ayf&#10;tNUn2y+s2iAacIC7vOqedYEy9ju43bb9vN0Cuy2w32UBOeAcXLYPDLTSUsWxjrTcqVHW91L9JKqn&#10;7QuFwmFAF2RcJV1RWoLJEpV4iDE/qaQjATkPz3juKH4llzy9cay/1md9kpKaEB/N2/0lfddkt8l+&#10;dY6+U/ANlUTzpfeT9In9r7gv6LRYUf8KOhzfH8V3fb6vAABpPzEJ1c62JV2imy/XfRY3bZIuYgzN&#10;Pmsw775EzN1XaV9Y0tGr3D+jaTVRmk7xDB0ks8X6LrRpIlJ9g3SSivTiXOcwm+ukUGc412wy+RpO&#10;7uvQrDPuewDTPpf0yraPSh2O03RlvrbgkcASMGPBggULFixYsOANhq989gMAgJ/457+DB9/5kYfP&#10;/vb7r9/xr750+4mz/e3d/vrsrLlsVusr31w+cKvrK7+6XgJnLFgwFauLdePOzrzfb9z11//8rgNw&#10;fQmcX711g0/9j79766k7//fD3/vqE3j2q2/effsv/567d+/j2F1/GPv9z3jvn6BlOed2nXFhFdJa&#10;Y64fCKIRjKCKISAefmmHmIZG77HphxStXIYJSOy9Ljd8Dx3cT2scM4JaGr6jLZMbtJEagsJHagvi&#10;pwD8wpyV4ayyY2npV5kTaPbeWBA7IDJpXN2+D65VZd75ZZ3BsTsGGs1XMf6zyeXDQvvvpAwBNsZ/&#10;7cCMXopI0/nZZPp+4lxX42Cm2vwU6DObE/KZ8iYOk4u7yNdhFcdu9RSqawNGkCGlbW3QJqB64BSo&#10;h4zxKZtqyX9BuyxneoG+4oVmAMpyyBa/POUJKXEFpoLcBvS1UEF+l4KpjKUPtRs110pVZ/0BfTzW&#10;i3YgEloJeswQQRnSyxwBZwh4sIwxF4+lYBk5Da7AL42ZYijog2ld7Luk64dFxPnMIcEyDnU6O6ov&#10;A+NW6XLJ2MAWtM8lHyROc6GMGwuWERvt8mfVHfUkXsT1HEJnnJXxNLDPmQ7GM1WiVYpuT9CK7Y6O&#10;yB6BB8/wru8gv6gXnZwkugrVER4XyuT10O83GiyDfwbk9JMJWMAJDUjpR9L5GT0PqfO8eFpEpHlO&#10;vxKNjy4MjxzGBMig6dL3UnCM0nsLFix49EF1SCDVe4b4CH+Pp4/ZM3f7tlHBMAB478uc2gXdoqvf&#10;oQuKQf/1Bcc9ddAPaFsVRKkR9piZ3hX0V/bcA5nKxUUSzQfylz6LfSB6oeKoHD/TZ3wPI+2DSpi6&#10;nS7RmnRZXkq/IXgg6590bOK6zJKOKqd1dCvsiUr2oZOCy/ud3EsX+tzvAejiCFA3NObtVs8Aw2eT&#10;fT2bfCCW2zahHCxDC/gQl50w7o7XL+0rrceV2yO09Wxst3DQf+l4zBjC52NoNTIZ33Aj6pH2h8eO&#10;k+/HJ3sk0FkpoG7+fuhTyJsv/N4J2MOz9h8aLKN9qQ+SQcvMAmkcVqqIKIpJuX2Qjp4nUBHKxXDk&#10;d11ploEQxvWhTsAlKqtUmRVkm+8+R36PSM81AkRQSOxdnqPpa15rf24rhdqvkv3+0DEp3+3JSz9M&#10;mTOApBv3jUQIlqC3cwy4sspL6+csfYsEccCxo1NSlnn7bhhcZnObo4Gsln4JO7EFJ5mpbtPNg1B3&#10;4C0+7iV8Ns0uBNK4uGpXUMjb7NsgGrstsN8Cuz2w38Lv9105PtKhi/XnjCLO4MD4uK5Tmq4SRQoZ&#10;g9CXfq/gxfdtbNlU5+YIMg8yGTsIicL7k5pH6DIrfroeORjAabB70n7GkKdW7HtOfPRR13apa91f&#10;59KgWW2yoX5Tu+98IxXLRy6nsulkhFHejB3YtALNG0AL8hXmS+NHLbuS9xVdwQYKldJ3qzlXFzPS&#10;fQxPj48qyXNtvg1sYJp+Gdeqcn+T7gWrrPHKdN7WwTb9IS12rFu3DukazmjcUEeW5KjRMKhzzff4&#10;rF55ruW92nENC4X7eeY9QFqu8Zm0rkEyG+ovvM9T9eqCXtll6LsRaD+h65nGf8EjgSVgxoIFCxYs&#10;WLBgwRsUz/6bXwTgcecTL/gHX3P3Xrj1jYdPvfPdd/bnD678duXOrq+akDcEz1iCZixYcDz8vrUE&#10;nF2d7f3eObfy3u+dW33lC09svrxy61tX+/1Pvv+VJz72S7/pn77967vf+cKbt3/xp+9pXnnhp5t7&#10;9/6R225+Hk3zY977u7Rc51zjgAbOrQDf3b2QbjWRr6LxS4KhQaxtrGwUsTCAKobd6BBXsPuCGcDM&#10;gwfUvICvOZW3D/Xpi3awMQbxCjDo+6DBkvbdaenCOrBw9isZ/0wuvfI2MmvgwLyXLqpUhdmFX62D&#10;woF2Uj99V80wrWWSIZ6UT88keZXR+Vt5f+jy3mjM5gQZK4RKn/zwNdqvyWFNIrMM2l66gGl2MX2o&#10;k4xOM4M+L4PCcP40B3fjgAgAEvlKnYypz3XStHhHIeX1VS5Yas7+ls4K/Hai5GTOl01sHysDyMvg&#10;70xBKaCMIUqBUID8cnfWzOigowfdqBbwgK6XqoGwOP8I9YUk4SaLo/ln4COltWJMM7l+LgfL0C7C&#10;h2eUt0jBMmbhM0AdXhMgeSzRhcQ9nQKfOfVgGVbOFEPVChdjpD1iHwhBVlvo0Ei8SSyzlj4uXQjm&#10;36s76HHFRyJCSl/kNbCsnM0lumKp7Eq0ysB/fQpAwoeSNNe2TXRwIEuXLreextKAoQmvI8/jxWJX&#10;kcY0lHTNkqPoDTuLDijq5HOB9g4tAlpeTrelvWxpLTyCkPg/xZDuwQMERcevwjsLThYn6TzN8Ci0&#10;cQFyOQTkuhJ/LkELoBEdJDtu3Ml6gKrX7F1Wjo+vuDQYxqrXHeCcuFdmjey2jb2AKUqV4JQbnnDl&#10;Vmyv9JyUKu4vhHQu/2IRVC8U2sM9Q0ttHWtbleQ169YoDO39xnyeGWPMV33mfGok+146VbLTcADf&#10;H50kX+VjgrTf6ZGTi89dQvThWYN8QdRpc9Lw0lo6dn9fcr5wqaPKoUEzwlCVbYV8DIdsYxPA17YU&#10;NCPAcD3HPd0xY7gCXHfzJ5kqi3aN5Rt83ID0+5F2Cb4XluyCaXvz8YKTx6tPc3lHQ/1ZewyCWgQ9&#10;ohsnKWiGzd0KUl6f2tVJQn3F9vD36Tz3fJtijmAZtWy6ktMcfRZ//KAbpp6dumxceLlTzzDCfJR0&#10;wRqm20Gna2CwP+E9zf46FuPu9nAlFKgma+VGyjYfxxOkdpYmTXuWp2lBW6RyxpGJ1FapHRXl8DHQ&#10;nBeNzmik+yFB/kR+6mVVSVufIYiGo3vMEFAJHeWwQBou9OlsDZydw91qU71vgP0OrmnawBnbDbDd&#10;APsdfNMAzR69zayvtyfVQDtQZVDx18CFoc9VRz0oWN+5KeCNYPQpkay4XqX3Dei8pB9NRClYUeQN&#10;vDv9y+SDVIbB+tZ0arMxYG2X7lcUunasvBvXtMp91+4Fa1eKuXjQ9ngWioXGl42CDQKyDichV/Fl&#10;ojAJ4CPZEs1tQIpe4Rg/zua24jrnZVfotxoIgSnM/Ny06hrXxtSi75LtJaZD3ywk63eMXnd66PUD&#10;YW8v5JtlrmsGyRjDi+MFAsy3risGwpkWuIj2WRJuC95IWAJmLFiwYMGCBQsWvKHhcO9zAD75Gbz1&#10;7pv2m4fXr73N3Xnw0tnFXXd5/wIAVtdXPgTLWF1feaANoHGjzV6w4BFGCJzRB9C4vY+ff3B/ff36&#10;n1/4b+5Wq1tX+/N/+M/+anf7rV+57e//u+b5b97afOEPnm5efvHnsb3/Ib/ZfaILoLFC69oE51zj&#10;HLorLy6Yv4h9pDtpCuCHAAlogoHBoKbzZWfX0Ixfoe36ZR25DdUv4lkZQPl3etOJPuZTGtMFI6nF&#10;AUdlh9vBiyTa2WR2LuAEY+HUxvHxtDb2lzpXQHLmKzspm9F9NadifvDMDZ0M/HA3q18by+MgBblI&#10;fqnKp8t0yE6dXd6rNT/ageRROIA+Jb6kHdyY3eCsvT5L6MZFIznH8ol0bkSvWp9nGActIAIXYaVf&#10;mDTjV3MEUAnqV0ne0imXHNZLtx8t5dccwUOQy5tsboXuavrbbPJMcuCttl742ud8NXwnlxuKN921&#10;cgzAaaMSzcTqCjwByOWm9EtU+QUZmRbNoAUTqTVOcaoVhYPekqbkMBQsI6kjW5B27Y91KONzAsEy&#10;wgUb7lekD/NwsIyqjmClYBnShbw6jYCst3O+xHiZxPqy19j7kX/yeivRKoVHdjFaC2JBP9Mli+4z&#10;CjRF6xkMyHFT0ALdAGlawKw6uYYSwdG/IM8o3HAR9LNnaUneQwoqtOdRhKRXBEjylL/LwfnfgllQ&#10;Q66NueB807Du80k6ij+ukGzYwiV2rtEUy/Je1T484XPOufb7Cr3sdJ2uOcC3ioE3EHQq11JSp7Rm&#10;rLT4PtH56UVV9cI1f54YeVK1jFZO0yWRF2wAUnu4Uk7bMuXMQ9uWHwvJBis5xEjpM6JoehpoiqS7&#10;ymnpfktycJX2/ScFgRy5kw0dS8eV+WQjPlPQjNAo8WACwqQd0g4hPx8U18ly5sxwSNAMLxcrQNoP&#10;VhhXbU9d5cyFVDtyDAPiGJIgEMNjeEh7yJeE7iEXzu062t9RlSt1AKkdUBiXjOaEfqX01svS8MB3&#10;DKAtJy1halALGswi8k32d/rcueRzW1+ov9cj2u85n+vfjZ8yvh14fM39Qc0gS1qwgSijqF0nvBNp&#10;oi9lKMjEoSierTH527diOs1I43vM2Z0agGRkC7W8erAMLhdmAm+CF55lD8bILS1PnqbR3PGqLmf6&#10;vASpPyeAMTJmCs9GGuwhr5+tS6bXdEmFCjpeTNrYjrSPMirsP3vdw8epcHBtEI21A/wlcNVl2e/h&#10;9ltgt4Pfb4HdtguksW+DcYSAHGj3rY6fkfY1EX6U2qwBKpNlHtWOQa7P8PenQdIPSQ+4I3nWwVBG&#10;RTrXdEijAAIa3+UBoGSWyQfHWMfW9Gar/bAmINOLKeK2jPNQ8z1q1b4zWtWUOZ49PM6UCcNNRFb3&#10;gfuAART1ra6fIj9CNmr5XmJKEzU7kBlo6/ln6Eq9arMwWueh2Er9LgZCcIC2JwQqr/GMmAzpXDKa&#10;qEYpIFdGJP3TCIP674SivaxzJT+aM2quwx7Oaq4Vuq4Z/CjwEBNA/AAAIABJREFUYo2vi+vaUH5L&#10;57eVg331PxDi0/7FrFLfjHWWBY8UloAZCxYsWLBgwYIFC4DPfgovA3jvL38e99zZ9tI1r/jmhy7X&#10;zct3H66uz92m8Sv0wTKWwBkLFtghBMsI2K3O9hfrdeMB1zz/9atVs3VbXMCdr5vzf/Lff3H9oR/7&#10;f3df+psr/5d/9ubNd77+lPv+K7/grx9+BLvtz3rv39WX5ADnvAP23cnZqjMARPMjgiVANHpSGBlJ&#10;xAGYbiiRjFyx2s4oEh9TeyA75KjibKkFjQifLSBdcCsd7ACpMTS2lRpGT9wYyKsaMlhLBzuqsdCo&#10;UdUCRnAwS/PAvGtOyuHzZFR3wtd4VVzM8hxmB7o8k4FxNEyzZHgPFwGUZdafY8j8zCxYhjY/ZrTJ&#10;x5GfhIzkS9otL6sFWjM4AoCBRaifR8QuagdSxv2vHBRBcmwP6Xyqk/ciqeiXB00vIfDvlrTgkXcy&#10;u70InbV58g5IWdYyO6DUb0P5pcnt4E6kdVdiBdz53NyJgjv3AlXWS04IK2QH1d4r7IXIf5XJ0GdW&#10;TVb03ApOz3kAnRXL4VQ5yoNXpXrQKim3WrCMUqACS92Q8hyJX/CD45I8AimLfq4lm5N+CONTc9xC&#10;tWT+S8EyaJ+Hh1kPllHzQn/fqZlpMG9A95crfY48Z4TIHwEKffL3adm83pp97Ns7NohFH9gzlXkA&#10;4FfI0yh9BdpkF374rxfyX82ZFRrdhc80XQqkcSOgdCLpWJSu6HeqHxSKoEVp5Okkoqf18c8D7XkU&#10;UAoqRb9z0Iul0jNJR1kwCYfKKu4gZ4WTc5hmsOzvsfz7JB3LHyFEzaLAN3o2znk1cv7lWqcgrFwv&#10;D53rvofyqEMleZ2Xp7U343u5wSUWf7D+Htrp0nJz7yb2GlNiuFMFV+FoI0O6KOZYJq6Eh7pVG8yI&#10;LnNxLKUfi7HnRJK9bgbwbaDkbCsiDC0jEcneF9O6+aT7pZJT8knyNkbeQ/5X+qYmBM3geeq0eZSH&#10;9TFN0AaDrb0pQTPi6GRsjtKHY43ne05D8L01PwestH7HjCEgT0kImgGktotjcRTfkGwSExymUpoh&#10;e29qgxHGJ3sfzJEXEr11QTPQ7f8BeN/TVwhwEfs5BSRYBv2bpR1ZfD93bTme6BFtuUEYd/1zwprM&#10;lrtsY63By0tlWdYjnVGJfUnmiSSTceFtO3ZcfNsIca1paZZmXIs55vnpGA+VkZ8TaLZ9QVcnpVST&#10;tRRSEzKRxOUUfUFqJ08blnGJrkXPkYiMPmxEQm4ub9NaZxvnMdDs4YYyO44zkTWaXC7rjIfVGXVx&#10;1n7vw90U3wW/AOB9l7d7f7UCVreAi6713gO+AZoG2G2AzQbY74D9Fn63bz/3lYcWxEAaEsknY5A2&#10;PpGzQO4Aa+qk3raGfR9Bp9l6PfD9Q6DpQxXubfDgGcMsM2QYy6sOhBCw1FSX1hRUL/SdfvctffP9&#10;anzdQueo3XeN8QD9tEnTGjNoY4fppG+0HxCLFnQ4gOgRdDhIN+M9JbbHiu9b3NvT+moy74R4o6wm&#10;kyXZ8ACiKNrOQ1qHMs8W98bZInZI16d2p9wyoJ0Kjc4n97uw+R6czlIGC57OvhuKy1RXyO8H3ehc&#10;UyS8fGrnw57c92uYfqZ9ptM6x7qeCbk9RxnPqFAfsr9a8DhjCZixYMGCBQsWLFiwIOILv/ZRAMBT&#10;v/J1rPyD62t/fr3ZNbdvX63v7PbXZ+688UmwjHtYNMoFC4xxiX6bvvLrxp+fO7drg1w0zz93df2d&#10;Z++483Wzf9uP37t8+sOfx7t/7A93D3CG//N/fU/z0vPv8fde/bB/eP8focFPodm/zdNV6px3cI3r&#10;z6M684lDehJAjaaG0C7CT0TJKc53XZEu6A2Wa2Eg0fpncbihHli5/Iw6qZvkK71vhQqXO7WDpySd&#10;Hm70GdCTu0AUtZz+ALsDLdV4F05ulCzxHFluh6nzefVgBLEyJAbOEhtzQNnwOb1tpeA9gEtNsE4+&#10;mxy63DetgezSR+li9nEVQCfALo0+olmG+JLZTS5Gh+ZjAOh05pI/+mt8kLghv6JsmoFPxwt0nEXQ&#10;9cDeL196m9JIZU3UuIhA/wZIdC1OuU8HKHP8sGnmXOOhBW6i8lvrbvdCRgvVAh6UxgQwlmuZ0GLp&#10;RMZxJZA6RmWCkJZjiJJMqRgcLXwD8oPtfqn5+JcHy5iNdmLDmcwZ4wR8LDi/yJ6HdFcmFXqIzg/d&#10;s7Ir6M0SbUnp1tWS+VeDPQHksqs8LOkw5/RGy+fpth0i+s2NBsug/AmQlXRBT+S0malCwvvxO5Rn&#10;ldBdxoFLdXmA0gu5WOfaton3WhR66r/nF661QBmt2Kjcd46Sc6e0lmn6jUHdPLLPnObIs1IR/HWl&#10;CH298HZIbZHo/xEAd1CgGLIdajxOy79gNEr7uGMuE1rzoZNzliaw1iWPHe9Be+mCHsTRNI62S+13&#10;jvMn+rrrmH+QfQ7kcxDyQcaXxt/L6jvQB8PgaaF9pN2kYbyhSAwuRyO8340Y95SVLuzSjmntCBPA&#10;1TY6MVzctQNBRCdToGg7DvUSpeJVUw+momSb1HSlyro73U5mz8aSzsCUAMj2UD6hZylYYb73Pyl+&#10;JvRZIkGyWMlfSvgr9r3iPiauY6mRvl9fo2muYIcgVaVJxwfNgAPQ8CXOx4yPX8VxpTbCGfc62hgG&#10;0HMlzq550Iw23+HI+AYTRcUyNTviIWPo0z1yUjxrgBY0g++rHVJ6c6GjoEvFAR5wzsP7jjtxJ2Vn&#10;xKkcCcBBy54YNKOdu7zdbRrlW3TdeISgGWl78vVYCjBhoZdqwWm1Z1MhlU2/O+eiYzod15TF9mXw&#10;cg9tJ/eNks+ac3XM6ihJcrg+dMxLe86hsrR0+R1J0ZxB1vIm8GpB03gikK09te1aPqkZLZ3SNrTs&#10;1if7izKkOnjH1I6OrKMiNFltqGdrv3pO9Zo+cypLra8phXntz+V7OegDjw+BmMJwAIBbAWcruPU5&#10;cOtu+26zg9s3QLOD326A7QbYbYFmD980QLNHrxh3Aagi7+z7FehNCxoSZKyk2xiNSvdXolPhMcBI&#10;m/MUYzov7QPNHcoF3s27lLEWiV8BJoQb+ljFqRxI2p6dexayx6GR7aJmd0pr9l1aR4kyQdOBjJ3T&#10;/Pminda2SsETkuIIjSd6BttDZHeV2Ljx+waTIN0VMFvrnHkNZedzq63zCvNtKIMHzy6UbtEfW3k0&#10;g+LQjlElj8yXdD86oWNJrzRoFi3aUJwfNNfJkEhzjZjBZK4lXROw2YgN2d0SXl5a1xqjPxJqn6fT&#10;+GDgIrXPJaI7gT3JglmxuDcuWLBgwYIFCxYsyPCNX/0pAMCP/vLnsbnzlvvffdP7Hj7z4l/cvr7e&#10;396vrldnzWWzur7yiza5YME88OvWguDOzr07O98DwLq5d9Y8/2Dtv/PsndWZ9/7pj//tnX/63u8A&#10;939/f+/B/7T5w//rx3cvPPdBd//eB7C9/nnsdj8H75/0wBkAoDUe7OM5WWcx6M6oEtO/ObiRxADc&#10;wTwLmhHzMSM3M3hVcZar5Xiq3WBMDJ/o7ZqxPeR7fkPR7mBD6p+xsZvPUzZv1KYL9jm2iRHFVFTu&#10;u26kHig7IYsZnURND7Q02uzStWpc9oF8t7t9MBS8R7s8OGSvNTl0A/R5MJufgfH1LInb4eNrGl+y&#10;aKJCk+Y0qnVS4M2jD4nsaLUtTpFNFkUzvsIvEYZ+HCOCZnH0seJbrWaVdjBXRHRWVJqOGjeotPVR&#10;IViGJocESd42LRnGstyqFiwjpNG/VeTbCiJxJIE6fE5b7W6hK0NS/AxppcQzKgcycFgJdJMfmI4J&#10;loGMN1k3nNFQxYuYbZlMZmoMVhJVJXnE+Vco2/oGJyCPmZRujDHBMsIFquwunTIsmo5dVfeOlfh8&#10;7IAqMr/QCPT0kWxAkW/OXE5/XI1KhurAsmsiyCXmbAP0fCl8pu9AoB2/6lrO6YmUy4PrxSI5/6vd&#10;bw5tzQK5DK24lsejRDf0L8gzCje+CJ++luYbKkQriOa/yXE8EFIQlVIQqcT5W9E5bpyWHi2MkT2l&#10;C4fHBGKw5kez/QLYEZib90pjf8jcjSnvUUa7Hc8dQRMEx0Xv1Z7HgBpBzsV/LK0AB9+x8TL9eqAL&#10;kAHAEQ5Pyh+coShKjjC4HASXFkXtdlxhps+pQ4bUHkmeevaMPm8HLe2jpEyN7TsXzbw+a4y5TDwU&#10;JMqqKczEwJ8dNAbCHok69vL62oR0n6/to/jnkwFfahhadnQDxDNVsOMobRZ5xKHnmLwMPuHK61OD&#10;ZgQ2kpy/JBvJGxjXmfXToSAQ9HM2PWzajjmCmsw3pL1i+D7CbpHTSb8Hl/bFQ+Ol0lsXYISKMER7&#10;Y5+ZB7IwdfQjZcf+DOk5BfCAG+kzyrwk4SuwDikdKV+3ROluQK1zb6nMpF8O0XYY32GyD6wMKu/G&#10;trW0tBLTL2PH8fOR6z2rqyuBj/0h4H0/hE708yW5tTItz6hLSCIoSZMSJWhybJjpevgsQEb4PC5o&#10;RkmO8o4NtfcGwe2V/PNE8GDu9HN/tlngoWYtIeUilKv0ncjddtsalFlPsq2A9Qpw53CXVy0vgQf2&#10;O7jdFtht4fdbYNt9bhp43wCNR9g7u+4fbUpP7iSYpXInxMxRXV1fhIlKcPSDlMlw9irdZZFkT6wy&#10;yCG6bGk3kz28xMwMUAoiYIUhxVXpu3Q3wXRfWvXMveuQaKNB3t9siosK38Smdf2W7mIYoBjohOhM&#10;WRcL75IMExuX8t8kfTKkCe3Sg91R3MhJHTOU5Qfu9w4uPtELAcT/BRs6kc1DZU1vmH1fVfB5TT6j&#10;J4XI9zSZZjDnFbuc+wQwnkabMTDXsUyLua4ZHEVrv8SvB9d1LHR6uzTaNuhzKQhdS74Fo1RK8OFt&#10;mPR5wSOFxcVxwYIFCxYsWLBggYrv/tpHgU97vO3ei80L3r/+ve997cH73vK+u83Vg1t+u3JnzWVz&#10;021csOCNi0u4M/iVX+/82jm8/uLF9Vf+5hIAsDr3/mc/+sL6v/0fnnUX+HerP/2TJ5rvfvOtu29/&#10;8yP+/uu/4Pabn8Vu99Pe+zfTEp1z+/YqiAuuGgAA771zznErwnhoxh8rZ1QpORxY0Cro2V9nA9GM&#10;nLM5MB1dBtB2QDP6FFA8Zzc0dFd1SidF8jmkXeDzT088soIsDL5+1r5nhxO8C8z+p9G1Gb1XDRZS&#10;uojh8mzSq8kXdjBkZOxXL+eRS4klO60a/MeKH1V2hi9OAJ2+udemhEMv/44rFMVLElpXknQ+UMeL&#10;XxHVg/roh0n8IlD2nIyDFnCjWjCEGgeVY24N8ynmJMTLOMbhYww0B0Zj2VWev/xCMu+uetkZ+UUV&#10;c1S79M7lm2NpYPTKs3R0NFiOYbs5rVThpy2Gg6wgk5khLf51eTlgZZljSCe0HKfIM6g+5NLFlNyY&#10;RkomAskVF6O5s11o84B8uuFgGbS/Q8Mi8aTZeFXSOSLj6PdZHcz55iwjNplViboiGO1JZfMXKoHp&#10;7hLvoWmpjt+1MqgHDllacGwYqoM/v5FAGUCuR3G643luPMABpSH6PXz2wncn0ygvgqfzImNVfC1I&#10;7dAKkhbKCWIoQEZI076PuSB947R0OpgaDIPnG4sgN0vtssassnQE5nIElOoc+47VvJ/UuJOo32oe&#10;F2TmQP9dJ59dJ5hZcAzfiQDOc3qWPjS+nS2EDx1zOIjbOnQfDnU+uAnbWlIm3XsgV3BiO9Ar01K7&#10;JfEY0kJ6pvYxnVBU1Acw45Y6geYwULLfmu+7kfVvsg+MoN9KOm+aRvZcAq/PAhqeCD+KCGNFSFlv&#10;IicwTmTavscYGZ27ftJH7R87O9WRfGdK0Iy2yTwvrVFavJX3icDs+mlmJ2X7xD6dscOwvRHGdQwy&#10;vuGO5Bsa7xuiP6/rLoc602r01j7r9+3pWPHAvV3wCdgHywALxJEHuOidjMdA0mmSYB+i8CNpTggq&#10;Aq6CyDYwS7tYKUBt3wo7eaHp3qmNmq0DL9AN016PsRdqJltJ9mrvnoII1fpeGofj7jlwmvZCWmUM&#10;NS1+0TKU7FdceVaaEOWkT0obFyyD183rl9rL23UihFcZrhOw1MGPB3ZP1iaTx7VGSeIbcTsW+bpL&#10;+AMNqOKlIBoAcLYG1ueI8900gG/gdlv47QbYboBmB+y38Lsd0pddK9NcymODJCoFHZkGSf9O5Vzp&#10;cT+BlfX1Svu/QVmpsZO4udEyGIwB1/9qO5jnm4sejPWW7H4mugZdYzX2/ZpiwO+riKxbUHCS5xPb&#10;ps21Qf9LeheQ8+OQPeWRubO9CS+q6VivErSouJM2hX1URVmuresZ5lsKngik+8dadv6q0NZnSsjd&#10;5gQsX4HxTYUmMizISLHz9r4C5blOA/U+KsFRlAEVN+cka2IfCYNvuA/SAh8Z8LJMZ2G8OOFjyfC8&#10;MfYdC8ZhCZixYMGCBQsWLFiwoIxPO7wEAJ/8DN5y6y37bXP/+29/cPv+S2cXd93l/QsAWF1f+eby&#10;Afx25dx54wHAb1fLrmPBghng162FYeXXjT8/b02XO+/xg1fXzR//xzd7ALh9ufM/8cEXrz76X/7G&#10;6pkf+uz+9/78Tdsvf+Hd+1dfep9//dWPY7P5OJrmPd43bQANHw+DvAOa7pB0BRqc9RDLgmbYtTB4&#10;MuMWqbT/pNh68zeML9rVDBSS1SUc5oRquK2LHmrkjTNoC+t3JedJKc3xw5w0Q24olG6STEFth0gA&#10;RYuy1neXGvZzGjdqn+Z8bnaow7/TU3uWJbPlawZRm75rvCga3FnbsiWrvG/m+FZyVjKZn5LBWeKD&#10;kHlSrbUJ6GvRbI0OMt40STxvqkunbVE112nOa3Lndjc41Yc6/xzeSHbhIqnEcKz5mj5EVrcv5Idb&#10;SVlW7fQyXRjKMMmpoUQb2fsuDJGL5fELqVV0uIpj0lWEnDHQZyA0EB6TvLEtvBypDqsmzzU2ku7i&#10;kmcAskvtAMAvz+W0kdOfqaONNB7Sd0tocpTegpZ0JU4+UllJ3wLvMW6/dIhekbZitfSijMBX+ktT&#10;XR5FfqXDnMtBWn71wIxAWdZXD5ZBhTrnbYxXafcyuI6U8T/6WSobMKdRCt/zGX7hRrrES9cMpxu6&#10;L8ifD9cRvt9YsAwpKAb9O+T4OSs4E5SYYkgP38lnTn78Ne315HmJ0IfawSs6cUj0AQzr3qUgGTdK&#10;P6cJHpgppJUwllccwlNKdY65YHoM/zolJ2k+B2MwZsyG8hxS19hgGCXw4ChzO6tnATLI55bF6u2P&#10;jqUOvX5E/8F1MlnvT2TjbJwih+54VvKd7Onb90n5XNfmG+H4jNgQxqC2ba0I0s5M6eFZSX8lry0q&#10;/mgX6HeQPMk7oR2krDH9l8Qxr6MmSnbbIYfyqVWP2E4eXzgrCzLppyazfL+u8Z+TDJwxGpzo6B6n&#10;Yd8rEmJCY5TfMF1MPOMlE5t7ho9cescHzYBzQBO+u+4shtvINEV+rsVdH1qQxWz8kE+Px3Hr3Yxv&#10;lJwiNZuQF/rG6UVpQDhDHqQ39IG/uxezsfLJPqXr9FiZcyhoQAsSNIOnjamZv+NZ2ek6l+wwOS+I&#10;4juhgbw1FvZY/p52PlBDPvC2c4fjIPOSd7K14bKykjKK9ecqZFJPX1CvHvl8fiyPlg6CYPsqBWoo&#10;BUXRbLgyuAJJ02YciZJYirThlQx8HUoFD8CBrPF+HcfggkMBsjJdRerQ0Fg/PrK3BEmu9A/Rs1Km&#10;IwMGujdvCxjfYHp45Ad0fYbngUaILA6BM+JMBwfJULRzgDsDLtZwl1cAHHyzB5o9sN/Bb6+B3RZ+&#10;twH2+/aZb+C962kyyrOcWR0aFOtwuP6PZGJI5LyUwWACJXtqLH76/q8ky9r6McB6+OAYrnFJH4wN&#10;t9j7CgpdLD/Pmncp7bvpeV/leS8rKMinFCB9FxScpNyJbasYOILaWDm9e3QBoygZcL0NjIeHci14&#10;UYneTcDXZoCgTGYbuYp6E++38XwDsp4NILuPKd0nkWCyzrV9r/n65nwOEOccXXqRpxvDkoz4Poqe&#10;ozs2166bQzLX1YOiiDYOq84LGzzVBwBkXWvKjZHuUjvIlVgvlC5RHq3wwTfAnmRBiyVgxoIFCxYs&#10;WLBgwYJx+Oyn8AqA9/3y53HPnW0vXfOKb37o8uH9l+6sL68vsF0hBMsAgCVwxoIF8yIEzghwZ+d+&#10;dbnaA9fw+61bPfj++fZb37v039g+sbq82p99/Je+efXDP/q1/b3v/Vazc277+7/+U83fPf/zzYMH&#10;H3S77UfQ7H/Ge3/hgbNYpnN7dkTkvPfOuQOs4JZOOr4zggmO5pJNZOwdUbMI4LM4JDGEqdAMjfwA&#10;SDOYTWqD0m/jsRh1GYKPg9Zfy8PVGfqeGzMH+u6RXTqp7rAXK7Isv3ARRKP5weotDvF0XuQJe5SW&#10;XLwUpLxvBm1dms2PNPBkbPl9mYBIo5XX5lwBEuTKUeyEaKjna9zIYF85kFPpsmNwGxm60Fe69GZ+&#10;6YB+t5TbQdaGCwRjbg3zdZElYriMYzGD3C5dVJVoozRkUhnmsmwmXYZVikx4S5cTwuWNOGCa8NMu&#10;NUxtJhsbeqHSGINBLvhlQ7DLDUyGtO+u8nIs6UeTM7X2BppuTx1WYjvIOyvIZCKVVYv3xD4weqJB&#10;Hirup8YEy+jprH1H8j2kw6LR1WzBMrRxBKqOJWkEUkIr7FmkrEBKl8mzjFiF7zNccPBIdHYeyIIH&#10;segIo/1D6WaFjK7CZ17uUB2zB8soBV7jsuEmbCIZKC2G72BpNJ3CDZJyVizAyFHaCPGCtHbMRNdW&#10;kAJFBXAnYPoOBaeZG6Wdm8eQ3BAvfo6gF4vgCVpbpLLtHdVS3nmTOMAfOH1v4A3t+TG/cjd2vqV9&#10;GtdnxpZ7qM7Tzmnv/CnCuZhPer/N0v9CLQ2IkTi0FupoRaw+tpEjE16VlJY5qjI9OnHGKPWV5I06&#10;OXkmEV1pYczuFXlgv3lfQfpIVUBNDeSiE+S9Q8HlPq1nLkh7bs02IeljB6I0VGbbP2H/FPZVtK70&#10;/C534tICadx00Axt/zcenOAcUkLkzyzRlelA1l2gObYnz3T7QnsO5DvTgmZ0I073ao6PmbS4HzFd&#10;uwA+fuovsvtxQTOGpi8bNbaWD1eMCG2NOL/Rfi02Phuj+5ScmYGW/DFurNrPbZ01zGYRIaBF0o88&#10;kMZQ9Zq+5cT1re1Pe3uZZkIM5RSdco+Axvel+wLW9jhJDkl15M6WPXz3f/bOiLbKtNc/469lvsD0&#10;3Tx7VUTKYWPj41MMjgf/GzB+bjUFb6bRGKVXctkPyO07UIb1GxkA/gi1UXtBaxt9JinrjzeCXJbQ&#10;yx2q9yIOkyyDh+ih0JYC30jbNcAfaPAM2uwQ2LILHtnb+eICb985WwPr8zaIRrfv9rstsN+2fzcb&#10;YLtpg2qQIBztHrsdFHEb3NV/HPg6Ip/5GGVLrvImUTtvNQwgIFZLZZBECIyXVFnjFZ3p2/K0se36&#10;Q1kw7V5sgqzXmN0xFdtm0fewuAUFZZTtQ8kQD7amNC3QnM/n3wAazQ/pbW3X8n2H6Z2+mkEUxLVJ&#10;9v/gG2ukeWryuYr99lm/vfqVvzdEK9Maxso15W0D85UY30jWRLBWmveK6veY4GQainQyFRofs7DP&#10;FxU5IFnXjucv8ISpqBgsY3Ce08xQlezs84I3CpaAGQsWLFiwYMGCBQsOwhd+7aMAgKd+5evYbe9d&#10;n11eXO8uN1e3drfubh80a7duPA2WsQTOWLDgZuHOzr3frxxwDXe+blZnV97vt86/+NzVw+f/2oU8&#10;qw//4rfWP/fev1g/f399/ZdffNJ996/evn/xuY809x58FM32Gex37/fe304Ld42D26N1uYogQTQA&#10;751o4LMwdDJDdB4xltj9HH0vmEEqXuQuOcpNRbTfSCebQvnZWR/LM/YW1FQY9H1wzmg/uU0/ZuYG&#10;f/QHYJMaV5hfEyO31sbCoSVLH3MBfloTuzEwd3Iszc8AzYsHt3UNoZmjLuNFfMkGZ0z1ffMGWs9P&#10;gHJ6zC+5J20hWWutTaAuT+4LxSCN8ccijUrlGoDPeQU60C4pUh4tXcyh95jVy4DWi6FmMISS9xal&#10;6RLJzLEugLzP2gG1EeilxkNpQ/v1OHPniNnGhDMBzhhIHt8dahZvrxcZjFGTC2NjjHRu8yAXFNwh&#10;gMrQWYLwxEaTsZAcmOYKliHRCCUJGiwD5C9/NyvLmJ6A4TGrhLHBMmh/pa2XxKP4Re5ZgmUknRPG&#10;cdZgGVSYScLNybQp0WpMl3iaUnYteLQXMVyqqw8Fy6DLqXfoUugoVMUuftB6eB2zB8oA8jUbUPsy&#10;61HgdAmkNAQU6Ugia14MLzrJ6wsZhwrheU4QY2iAggdU4e+9gYNkDNm6So5lxwReGOOodozskuuS&#10;tzRTQXnrTSHoBYC8k58CzUyrOYmJ7VN0Z7G+EeVJ9sTR5RG2pr1Ffym9BB8DYbQ1YRW+94ExfHgW&#10;20ML0MvvzTOyDEu+jeZVpK2hFtF7kisM6L/TPJToKKFonlC19PhB0H6TdlAFCECmLNFnvI8ldZPv&#10;bXj+oe5rovcmhg7I9S1Nrx8KrDEAaUup3b2eDDblXBfmW9H2c7qf0gL53GTQDCmox3HtKRGtLzyb&#10;AlamZCuWaCzR29j6nuAwdXjQDOJwGrtU4n0erUGkge04ngb4+FEMBR0R/S0gj1A1vqHRX5aW6xnH&#10;nKdRZ+ZigJGhsSL11T5i7+sRgmQMBR4L73Z/Q/7wbg6JJ7F9K3P65uND+Xhb92HBIeT2D58PTA9i&#10;VIZ2vhHrKMq1fFxKfUn73pfNodFeTr/9ynYz2mskvsHHo6WwvHMazRxuc+U0TNOs5euIZtDqkqql&#10;9cafDaUpWfrNTvvlYD0yFKC1j+elmHGMTwR8Ly7pM206or04ylXQkZI2QePGMuMbXGYR9c3FFwQV&#10;qtRPIZAGgDSQBj0fo++uz4Hzi3asfNM+3++B3XUbPGNKh16QAAAgAElEQVS7BXZb+P0O2DeAC33q&#10;6xSDZYwKIFWi417nEJekD20oLuZp4HoQIOvixxbP6XMML814VVpilf5XCSLAJpQLbC17mAaFbszu&#10;mFacd1Vhd0kHU5LmaZpyM7X/mq3OMICCpIsCbFgCD468UQ+AZELypxJEgacX9ZKK8210X01ap+mc&#10;58EX6V5So5VpDRPW9BwQt3J88ybpGfTlifVLMBhSzxdvWOsDZ+elMxPb4Efd+DnYrWvpPIHf65Eb&#10;hXE6/LHtUmjayDdES3fa5rvNQMaL72PeOHuSBUvAjAULFixYsGDBggVH4hu/+lMAgHf9y8/h+mtv&#10;e/Dcbz718Jl/8Rd3rpv97d2D7ZkUOGMJmrFgwU3iEgDg991R6Pm6waq7Pnq29njtpcv9b3/7qlmd&#10;+/UTb9ruP/gPv3319nd8Y/cjt//t7vd+74fcN7/27t2rL/807v/gY9hufw7N/sfh/Vs8sIqHZ22Q&#10;jKY7mHIAXHfZIvxUAbE2Ghg6BSMm0BtFtLONeJlKOFg3RS1n3KGb5smBhZauDIyF4a/kMDER+kWR&#10;NDhBdl4fTnlV45ihgZt+N71wohnuyEm20veyUdfCEq300/Qwh39XDu6S+pV0tdwjEPiJsCYpLxJf&#10;7UiQXmaU3p/extrzow20S/7Ez5yUi4Zrw/5XDBQxOAaDNMoZNx0kI4O91k+jMRhzYU29a9B1cfql&#10;tzENLcgpK37NLwpwmubnUXyN0HdpmZbrItZX7/AqFjUwr/GgUGqeQhtZPqsx0fgFfWZTEXLBzbME&#10;RTZkCTRBx2yoHENamYWXdlUpNBPgunWk/Xpml0mgG5eUUe0qAh2jWKHhXABIb+ywg3B+SUkiE37v&#10;QdobzOFkVwqWES4lGo/duGAZIM4SMjtPh/gGg2VIznMlp7o6jYCg4JHn5BnNwllXVox0gYFnpnXU&#10;A3egibUyHtR+btsjOQNCoCNeR35x2iXPQx2zOgTyS5pA/73oQDdjGxOoRgGkNAQ5j0R6SLPkfJQ+&#10;L9U/upDTBZdzWpAMyR4W0onDm5j3DQDJueqYS9dDvEBzOuK/oiWVMi4og6xGJHkI37NGqd7aqNkn&#10;T9iRVO8Yh8zMeQ9U1Ka69aG/njek2/gQ8K8riWYNbLItQ3g3yhD0vIb/o/kEtHPT9ylh5R0Pimmk&#10;nKTEanwpjIdLF5CkHPDFRYmOEgoKi7CWHn8QSJ+h9Jc7XYRnyZ4Euvim34FcrA4NA1c3q20WD4Rk&#10;v9Iu2R9h39LuFAPj+MxRcPl0S87W1Im2fzW1E8S2Cnu8OSDt9yTb13hQQqQEzoM8WK1rQT91KNNW&#10;8kwR8BP4Dj0nGQ6aIZypqNENwrh5yOPJx+PRhDR+ALI9awgEAXRD1Q2JOGy8Ds43SJ7JfEOyUzP7&#10;Y1u3TAeHnqdR+2Lbt368xo7VHKaztNEOUrCM+LjgJOzJ8+yZ+A5dH5IxBwkb0P0ne/6Ytue4YBnq&#10;HQGi+3K+fEx9Y6CWJyRzWqFBIobuqPA912jaS9LaTC1do6edGfbiQybstnW6TB079yNaEt+6UYVP&#10;q5qsF5JAPksFjOg7z+KA/pyJt0GiiVEEJlUCeaxPYX8yD7RfxO6DvQuqCtLtT677jRu/MXyD22r4&#10;1msKkkAaHV2FwBlJII2Q1j4A1mu483PgquOL+x3cfg+/2wDbLpDGfgfs9/BNp8+5ViGJwTOITAuB&#10;O5RWQl5bTn5MsxUzGEE7vzfi2/lZffKwhcaGave9ahAB6IsAGCEq+sQqe9Cq8846xIXxEM1rBl4b&#10;poHsjMFozofs7iX0HCp/1+Qu3yxBFBRZTM9mAGUzWGSCE8DKrnjXBFy/HLjbOU8gBSF9at8zIU6U&#10;CjiICjl9LwHXPQxhWHR2f4jaQRzb18ORIel5lkQnk+c6WdcwFpcHFEizJny64l6oQsCnoXkedyZy&#10;Q/u+BSeBJWDGggULFixYsGDBgkl47l9/AoDH2z72on/hr/3r37v7tQdPvfPdd/YrXDUP1qvV1a4J&#10;gTMAYAmcsWDBKeCyC5wRgmhcO6zgz24/ufP7rWs291bu4f3LzSvfvdV8fb86O3ty5/7Jf/OVy/M3&#10;//n+wcP/o/HXq+b/+/fv3b3wNx9c3X/wAb998BHsmw96728BOAu1OOf23eFWOBFDeyHVRfeno7tQ&#10;sGVIDnDcNqgZt6pcprN2xtVuMcb6II+uZO8auv10KDRjV4ULF5mhsnTWCejjZXn7cwYn0hbCga2W&#10;DTldmzvuzeqIR/tOFrVG8+r7UF46sFXKRc22+p4XaRfopMjlh/4aVrmBBTo0DRQhjSVJ0x63DZF5&#10;mtUYVA4UkY+BQGNHH/wYH0RpPMoAGj/pD5a6fNpaMLv0NtTQynKKdzR55noSifUiJ5nwoLbHAndo&#10;rcTLyzLHZeezGm1oZZrTB/3L06tAkG384Jq3JbIGibmU+PKRKMmSysEyaB9iunLREMgPv2k5VQMY&#10;SAFFpHRLiPyB0o3LyYHzH4+U18x5478UoKaibjkcLCPQUJefDQnAh/iGg2VwWjuZYBmefWb0GB4p&#10;WdPySnwOqEKfpCrp12YBJDyo/+xyOgHgV/ky6z+nTj+hPK2O2QNlALnOqAVLuHFI+rhjf2l7Bfqk&#10;yQe8Pr6AYiGnC643SheX+WftcjPNc+LdtkAp4Bu/fHmMrXLMZV9JHpXLlLcian7C04byiO07oK5D&#10;yj1VDPW3NI5A/+4Y7sudXfq/+f6qLbPXX0q0VbJZeRCW4ME/9NzRudZh06GXK1G+OPiBI0T519BJ&#10;G9D95x0c12cVR9LZERpJ9W7usaS+SxSOQV3+lKD0V1OU6DPKnKg6qOmWXNzGMliTuAjn75wCJDte&#10;aW8+cg8wZktZBYGFMHtQkoWmdYyFO3RJ+67qe7CkG/k+sG3ucFuobSOW1+1DXULUYSJqBXng+nOY&#10;EEJvnLbid7aWEy/o41t0SNCM+E5ypuIFYuZMg48n2OdHF6ODZiAEC+2GSgiaIbJMtvfpyzTkG9L5&#10;avdXk//H7pU1mtLGCujHKlEt5iQfIWhG2wYSQEOQAdI79JksN7hSx9eL7/izrML0QyoHQwh/x8zd&#10;mHPuov46o3wAFFbEIO0HRTtjYf8wRHt5O+bnc5q+EdC2Td4fjzkbOrA17DuVtTMtZKqrCkuKbGTY&#10;i7xtB7Q161pgaIL+mPCD0tgMjRfvw4xjfCLgZ1eJvPGyjE118ePHK+Mbgswq8SnTmaLBM2KSi8Es&#10;fBfQMgnQFupfnQFna7iLS3jcbdu538FvN3C7Lfx22wbR2G2SABzBtiAFy2iHNtA55wEkl3QHKRmY&#10;0mI2QOWgEYP8U3uc8Slh7KaOQbXAAaH8A/pOuxfYJGT9pYpD/VzBQpxA85z++bgllzswnfS1+0sG&#10;/dfoPdxeDiw3bmUDK+n6lZAE3ztM7XfV8zVKwPwzckEQ20Q3dxV4XNyaC/NtgGLQC+GOCf08Vh89&#10;rmFKXy3Wd2l9OozcTEg8fWq70JthjIsGIM4ngE7PYjya7fE1OjGZ69rn5iXlTaraaXxA0mWObVM9&#10;+i7dDctZGx8bTagveKNgCZixYMGCBQsWLFiwwAAOL/0xgE9+Bm+9+6b93t9/7T1vcfefdW++6zfN&#10;Lb9buRA4w29XjgbQWIJnLFhwCgiBM+DCZ3feNFh5d4Z1g2bjmm/99e3r9cq5Xbt+/c/+wnfO/9n7&#10;v3qrwf/+8I/+8En/0nNv2X/32Z9vXn/9Y263fRrN/n2+ad4eq4jOfW7XmeNWIFYI771z2e1VHdqF&#10;qP47sfcJB4BA5UMMyeBjEiyDf+dGTqQjKB1iSIbQiZfYRBgHjSheLuwntT+86TOQNoUDG2Ics7jJ&#10;pPXP3CG/kC5lEeidGn2rXA4yd8wb6Dt/lK0D7X2b9om/ZBbTB3hRl0+CmTOc5PRtOj8DE5DwH/I4&#10;ZlcO36xvZktOpGZQTx26upF2Q+LV4ukzeKbjUZ1HdcUJfKZN18VPvJjD+lrVoT1WYiun2jJH0nT4&#10;uKLvQh6sGutCc1SvcOGGO+allxkFXhnyMtqQHA5MaWSmMUlPK/ma92lb6I0MrvMVmYsh/wTyMdAu&#10;rZgjn28JouNEgadU03+yhtWgH6R8QnWKczKpcTJJ+iDoye0Du7bHPhTGpmKQB82ZCgAoX4pNEYYk&#10;HeIbDJYB9GP0qAXLGMgqEy/PZMznJPiUvwC97p5dznBt+6g8i581Ggq9Ig5M4buUNnuwDCCnMZqu&#10;0VpVmpNQIir6l/M1ks8L2bTXJTouFsDrU9pwipDmVXPSpd95cJUbpY/5cEhgDPpMw1jHL1rHUHml&#10;fRmH5tQ19M4xyB3qxuPQNlri2PYOvTf0/JA+x7EdyNdvMyid6A2JbfQ+ozpHP7munE5O+hWizhLK&#10;9y59q2/TcEc9ACfoPElpSvmnBcfa6eVFmCkZGCCIGfSlo0D7y/o61EfJIYPvb+i+h2211fx8ez6T&#10;unkQxuhiXE4X9gOx+wV7THWQ6eS6srTdBdLgmEO/Rt++UacjJXtXeC6lx/zCHiPbe2TEGI5UtU39&#10;YT3IFV6SnqiyjM/yIBppx2BBPMcEzQBNEz1A6bh5yEEzHg+UgmYAPc059MPjPOSgGY6PDt0HB8Zp&#10;yDe0YBlA97fvk+gscWh1R4xVTEgLmhdFPS3XibzwDg2eUW6+ZtDp/0pLLk2TbWWH2s+G7nXQcqV6&#10;ZgWhF8lW1OvbqTzj7e3EX/JukRaFdoh22Oo2w66a0Aymb0jjEdojnQXY3emhcoDK0pqygNmM4hwU&#10;sqkK6YHKqvZ6kPV8z5XRhcTsxo6VpqxLDXs8EXVWwcGPB2RKjv3I83yjEkuANoYZ31gpfIOmhXTG&#10;t2rOUv+bW2xtk0AaUe+M73j41RncrdsAuiBRvoFv9nDbDbDdwG83wG4L7LZtGf3LQJB5Ap2n5O/y&#10;IU8aScuQMhnQeODblQII8D0VwPgq73/Gfir1OymuTt9jJyQBLbGsAdY3i0M9YNN3TXf2Y2leyWB1&#10;51Ise/q4cr1CCk6WNIXthYrO2pMbp8y5Ca1zPYcRs2aEdtJCMEbFfntxAXd7BQf9jqagg1ZBFZ08&#10;8C+qXKePe8Uc7Ze5ggpoxVmwDWU9Jj+so9zp5XQSdmZVebnFfGsHd46t7XB3IbONJS/BTHZXDPik&#10;8t3Bppd42RtjP7JgCZixYMGCBQsWLFiwwBKf/RReBvChT/8OXn14a3d7u3sVL92+eO3J1+667foC&#10;ANym8TgHQuAMt2m8v1iCZixYcJq4BHANAHDndxrXbBzOzgAAq3s/uGj+6PduPVid+7NbV7vd+z/8&#10;wuV//k9/A+996/+G3//yk/uvfenH9q/+7U/gte9/tNle/wP45j3wzQ/DY52YIZxrHNC49iRs1R2A&#10;DR7zawbM+GvAxN6TZigbuEwNX9zoY3WAUfY4Tm3dsW7khjDp/Smo6JA95NxWtGNRY29WsNFJr2ro&#10;syicXyhglmz1sgOK9G7uYDw2/bDCoRtoXZ5NelV934LmWYvEi5vkfJXZn3nelK8ZGaRndf4W0orT&#10;R4zytW5m1wxglBeKtMPkFLVIglpfDdso0YFhHUN8xgPltaDweHNnY20crNaDB3QFpHtGp9uR9yjv&#10;1gbL0mNB62+FYBlawCbAZUOV3WkXyki6YS3LaulvCSgBCAK873yXJQwS4SlF3cD4cG+OQDOhqkGa&#10;yWUtPeDmv3Tdl7NKyjG/IF2St4At/fDLDhJTpbyGkggTUW3WQln9bWW79gMy/SR0hSpyejhYBohj&#10;xPCQ3GiwDOkyzazBMjjvoXwtIzKZHsFezfQiRtOtNiHUWQEeCEEw+EUayZktu9xM6MV3gbG40wgt&#10;g3+WftmoZW8V+8yhXdjSgibcWBAETkRAShuMFjm9Klvs5C9/PSG/UgGlQnglJwbKV8L3AK4T0Hdo&#10;uif9fIyDZABU33DxO8fYwBi8XJ4vk1sD5VDeFNPCtOTNzN8/cOoOzc9xzH1j7X5gTXB+fui7U6Bu&#10;NQv5pTaktqlO7nV01aallajBK5yL2+BWcDpg1f71MY3kk4oAUh4S2gD0wTBIfZT4HU1/rOD6MdWU&#10;DA1h7wgQPo6TFTl9XyH3kTuwZIsgKuexuOQzVytz5il/PuUxG+Pwqu1NaTGCfBjtfGsJgQSku9w9&#10;Gbj+cyYb831/jX1Zac/H0zQHcbrXkH7VtN9rSJspGuTh2EnjZSrlaDYg73v+lE3agU1RW1gOlhHz&#10;xbGCTkSRmOi4eeRBM25iEdRBKRBEeiYlrH9tWpMAv6EMRF2gig2f0J0XAnUByOyBB1c3YqxCzjad&#10;1m1K9gchBrvo/mppUnoSLGPQfkT3r3wNBYJxmd6ZL8Pc+WysHU0LUhQ+5y3On88W3DZtSGSVARlb&#10;YkEiwueYJpwzJ2WNaQYJWJI4AdYK9kzrVvQNrs72R6mK3Azlmcxh1DzYZ55mAUW+cPGeNYErsVq5&#10;A+B1JOmKfA9/HS+A84Ch+qU+HFrGow9Vb+mInsvbPk2idU678hhKRz4BGd9gcp+26aZAA2l4n+rN&#10;LWP1WSAMd7YG1ufA1V0AHm63g292cLst/GYDbK6B/Q5o9vC+acshdm1H6gU8vHcpW+RrNQ5/icZN&#10;BgOSvaS2DSTSHl+ysf74H/LBMYJoD6onr/p6uv5offc9rVRzrue6ME2fXjhih7jdRSJngE0xV2Ro&#10;+tSm1Z1zrncGeHRBeiB3DUDCx2madm/5KEh2nsn9P3BtapvDvLGYPOEVneuHAqSo7xE6HhvA7fDG&#10;KXzdPCAOXesYmC6J2fFnE6CRn8nySfXsloSpniVXMltwlNhMQ35W3HhDV+SSOz+lOT+2XQptWxSt&#10;zFUMMJdusMm+SpJNb5x9yIIWS8CMBQsWLFiwYMGCBeb43U//IgDgmU9+GdeX15sLXL28Ort7uW5e&#10;vvtgtb5w28a786bdmtwBsL3Bxi5YsGAAl8DFBtgBuOiSNoDbNf7s7Mkdmo3z293q7PvfX+1ee/nS&#10;f337xJm7tcfH/sG3r558xzf2ePjbzf3rVfNnn/uR5vnv/Ix//bUPuO31h/1+9wE0zTvh/crH31d3&#10;3jm3Az919d55F81Y0WLBf0WGO6n3+ZhtiBk9ql6QsDR6eUA32AyUL9m5rC+xaX00MmgX0/lZcXaA&#10;pbXNyJCvOZKaYGDOBx+XDcCTUDqoMTuw49/JnPHpS23hSnl2hk/tECw6zinV9HZq+d3Q0smo7hB/&#10;wASMWZfWPGkWB3iNnshhOkVGgvxSCx1DI1qtHDRk6JJ4fzAlvKvIZV62TUPrjkNyih7ThMMZjQ3F&#10;pTMwWCZtZWtDu3gxEdSBXEqHcGmLD5fY/ALN2TW+zpjoa578dfQveZbQqmN/ebpVcwdopWqwjFV8&#10;ltJMGiwjvu/S94vlWGLoYilQh8+oN4sFOSrKYKEs7o1koSdnfRDGqyJdxWoLfKM/ZG/TxwzJSQTL&#10;oPR1I8Ey+GeBn0msjhdD6TEpB+xlXkcl0Ms0SD9LvwId3nFgS9P1SzR39kvtGKE86Zds+18TnAmc&#10;jsJnLXDCHJdURVDiot8DpHRGlyEb377Q7GD5HC+zVAAvhLftxDAmMAr/rF1q5PkeI5TlSP9dwtjA&#10;GFLZkl4dyVLZPsTyCf/h6bGsQhmH3PuV6jkEx6gfLv43H46q0+tzcVAxB86Hz/hWL7Po95Y/6o3z&#10;lD90/1p5F76TPGIBsoNrkgXoA2Q4Qu2ZvXGgoMcNgeCoQsGdEgJWkNMlHezkoPRRveCLXmEPacHB&#10;IzBITaXkotujHTuuzp4yJCeKkK4F06BO50Ay5BRzOX5nQS1c6rjP25XbjtL9lxaoosb+rHS+SNui&#10;/RV/YZydcaYB+jhh8iAPYJ+HwPVZCJ/5KwXbR98Rc+IpBc3ImgjAZVEehL8Zo5g6nqeNQGvZPpP8&#10;zdbeCnANG7Yg90OQhbbQvix422Fj+45Qp/fd/Cei0GaND49Vrs/VMp+NQgh2QcADYcRxU/S04WAZ&#10;sWThc7JR7upHcZxaNiE7K5ZQsunJrWX2OY8+aMRcgi60UWJDrK3quyAO4kqZQ32hY9Al9Lp25f17&#10;Sd+gafFz17YxQSinyfa5FD0qb6h8QcdPx5TBFdQDGI5kKkuaVN4D6vUcwvS4XOXGtscfpaBfYVhy&#10;/9b2Qb/Gc37bZ5bqzLOU+MYo3+gbguvWSjJ+Dp0u2HEL3/8Fui6cncGt18DFLbjbaPu028LvNm0Q&#10;je0G2F4Du137Pgmi4RwJlkG3UnwOHMlQayOp6eCV+HYmb3l3MlLU+mugHPG+V3LC7etLlBWZXZFu&#10;afK72h0863nXhDOdez4OnrwnCnIjSHNu0P9S4DZA4sXhvT4vPzskGaahanAcpWMI44x8TuN7ktwx&#10;2vxodi1DqHsORttcRmv7FBO7UsVAIaoconeP0ssOXZuk/ZHlXId6lM8Tiy5SDs1APg8FRzGBJsMs&#10;AuFwfkyRnQnwfBpPMMIMcju3DSrj2RuzUBBs1dq54DSwBMxYsGDBggULFixYUA1f+ewHAABP/crX&#10;sfIPrq+xvt7fub66tbt1d/ugWbt1GzgjBs9YsGDBo4EQOAObxGqw2pw1OLvyaDYOz3/31vVLf3sF&#10;oA2u8b6nv7f+xH/9H3Zvv/qtsy/9yd39C3971z/37Pv23/u7X3Dbzc+i2TyFffN+79k+1bnGObfv&#10;TFUr5Kas/jgmOMoJh4AAt+/nv6RhengxNv0QlJzagHQ0qL0nPlMOKixu82gOlYYY/MUubueKaaVx&#10;MzTkZw22PLSS5kg4sGJ9586jlN5NjPlSkAzzQ9pC3zXbrWP5RpV5eLPohc20+v6XM6nTHEhaLEZw&#10;mDNFxTU5OAGl4Y9ZBw5jJzWvNn1Sg7p0WMiySa8OE/HEJiq82XAsBoNQKSyYX8wRf+HKCnM5/Zdu&#10;9ceDq5AGSZMZN1iT2ljot+FY5EEL+EVY6eCVwOll0PJtGjsTfWQ8w+XPYr3IaSSSgFROiR9NQKnv&#10;lYJldIXL6aIay36RK8mUl2PqeD4U/MESkk4LlPmEphuDlZXVZchzknIHxmvGYBkSTyptGdL7IycS&#10;LIM7tofPswfL4N8Fmcfln8qyeCLPDP6CHbq9ExwSvVwLlpHq8F3LiN4v0g963Z9/Fn/BNuNplaFd&#10;wJQurkn0Nxs4cQEpzfB0QquHvEpfj89LBfAXeP0niFKQDJpWes55zmMUKGNMcAyaLoE77mp5yrLD&#10;xW2C2E5FnPM8Q8+1PIeaKaaoES7+dzxqyeHJ5bqJ/SuobjED3WMlNEP1w7wAH18njXTtd08CZPT8&#10;0onUzB02hRyJ3p4/7cs/FKX5qaqbzQpKRGGCfaeAoFfLHIQ9Q1pMre3jdAh95N62SXb2LCryyPsZ&#10;ig3fPUunGDMudH8G/nngXUuMCZDBgml4EpgioIb5qQTVZsSCZohtS9L6hmoBKvgz6z5o/dKCZYR9&#10;hxQ0I/bFDwXN8MiDPIxd1HyBjGAKpf0AGpKvDvFoQTPaKlOnFtF2InqrD43n44HUPi8HHhkKmgEE&#10;kdPOe2Sr3Xptn7NgJlZDSGgu0RN8ShcW9WljBbD+Ia3PQn+dBBd+DZsFyWB/QfKE9AMrIp+5gO3S&#10;nEBHSD9D4ovI5QKSktO0MTa4JI9v5YuP8hD5PrYmFB2+HyvXbfm8OCZAP65UFo5huck4OdePBzo6&#10;AKqOBaU/gK4leUxyFVae+/B5QstCjcjtPJZjwdcJS49OqkITwv5MVGhHTb6elaYFua46ZXN94Rjw&#10;905yI1INfeCbHHIQsHZsEv4tlKqNYaSUA/hGxruFrdUcULdYTB7Tz0EO+05X8IHfe9/z/YD1Gu78&#10;HO34Nm2QjN0e2DwEdhtgu22DauzJL/6FOXDtwHC1o5UxxR4dPyChfk1mG/BvSQ6zDANLn2cYsbcY&#10;3bi6fYe0d4jlY7DvfLxM95yVHY0zJHslyFMaPmuKDWDDMHjfje80Fe8gKXNOdTaJn5sE75s1iAJb&#10;n9o94sjwJH0EMJnwmg71yXz3bY/8ju9hQ066DxR186kNm3F9Z3fXWPszQ2DNuZ72+mDxZJ8RKxOa&#10;XQ6OktPJtEYpnbZY10N8+CDZzV+e0i6Fvi10FsEmCBAe7NHTsyOf21y0JPL9jbEfeaNjCZixYMGC&#10;BQsWLFiwoDq+8as/BQB417/8HK6/9rYHz/3mUw/f8a++dPvu67ize7A9C4EzbriZCxYsmIoLANg4&#10;bAB3fqdxTRdQ4+wMzcP7Z83Xv/iE/+rWuVtX+/0PvfsH6/c+/QW8+73/cbVC0/z73/ix5vnn3rX6&#10;wcvP+IcPPuI32w+jad4O79/kye+jOee8B5r2DogL6eRkuUtQbLoazC7LaYZrC4NX8XY8dDtOMAhq&#10;HmBWRt1D0g9AyRBZnLd4lj8wbhaoNeeZQZIZ7jR7ZTjbOGbcDkU1p+uSMZaPNZTzV/qlrtEzc9hl&#10;PIgvufhLRkI5Js3T5sDc8RtQJ6A4/CUm/SjQJ5C3kx0uDizfUWM4uYka/7MZg7FBESSZzB2Ps6Zb&#10;0kHlcchu8QDy5QJpTSTnUQODVQOJs7pNkUMXXAHdMZ2eyVJH9KTJNXhEdZ4J5AyB8wxPkjwSAomy&#10;ocQjjOlktkAifK4lXoLsEFR1lojvrjI6nDVYRq1f+0luDQsLh5MI/ZXp2Bz6DvRFaIlHKFhGVkYy&#10;vLrz9I0Fy2AOcCcVLIOr3qKqwy+iFMqdAfxilBTIok0K6WQpdetNcg6hZfDPYjCOmfrbNobxeeCG&#10;aGwIpX0dpRnkeY55NXk+tKccqP8UwZ0hArTgFxIdeNwgPdSBpDdIvz4nQUqXLk73nymZcZ05F/mA&#10;LKfo8xKG8pTKVuWjVE787zhMlaWDl5+PLHMqXzYNuBEcIIGEwvrHQaYI7QjBLkJhK9fLAOeiLEvX&#10;f1IREqfVpGxWp0vpvK1RIZwjwZ3hObid4vGBY4vNk4/kWUokMauom50cEqLP9y9JVp8yzTYTog5A&#10;iomfaZpjn4dYCGXSvE3UDjQXSgEyKKize3KRnEBfEmcAACAASURBVBQ1Az0MBrVwLiVnPrXIh7/l&#10;N8PO1ha8YMh517P07C+bF75H4PuC8UEzgJSQNUg6LEa8B8h7+BXgG0I8dYhIc2hJnFviWnYpkWh/&#10;i+N50gzyYAwFy1CDZsTPfeABqoM4rQ6rcWP70jTQQ5150ugMQEprBxWq2AOshkkIkhGrZkEzkma5&#10;Y2ZKGneSlvG40Eay9IS2lGxr0vlTW2uZ1gLNBv1ZDgYwE8LwiLaiwL7yYBA+tjWl87Hkk41PUI98&#10;Lo9U/eFYJHTZtwig9rCcRtq+df1XlDI7vV5T/Cz4Cle6eV2En/DkZJlJ7RjRNp6lxC5VxzYp/zHj&#10;QmUt7/DjI2tLCOu7pMP0WwwX5S/QyZ5Mz5LHkNuS6NAW+QbVq0ELMQ6ENQBpixXlhu/lMUXQOwJP&#10;c2jzZ8GS0MlL+t2tgPMVcHHRzlGzB/Y7uP0OfnsNXD8Edlug2bfPunfaEe/qo0GBEt5qqaewOTc+&#10;V9N4bZSzg6SnZTAgnFJQHwt5rhlD6ca40HdpX9s+ttCHFRlVO1hIqSmOJ/B8BvTO57dCYIGhOcv3&#10;Qv2eiMI0YGD1IAqFhVw0uEhzbcXbUNBB7HlbdldAOSyh+1nrM4a0IoHGLdZ3ZvfoQOdTM7aJPLyy&#10;rmZQ/FAwmzHBUWKasB+d0DKo8tu67JhM5Zc0z9KAG67pikFCtAB0kQeLNB1zQd90LXjcsQTMWLBg&#10;wYIFCxYsWDAbnvvXnwDgcecTL/gH/+kd9154+h0PnnnxL25fN/vbMXDGug+cET773WrZnSxY8Cgh&#10;BM4AgN2Fx3rj3Kbxq/N1g/N2G7rePVz7l35w7r/73J09gPMf/cnX8MH/7E/d+dWf+O2D/9m/+J1b&#10;26/88fvw8kvP4MHDZ7DdfgD73Qe993cccNabLZyHw971pzH0b7D/xBMyzbBlFh2WOxdYOuMCsoFH&#10;OrDJ7N1KG2oHjTCMbE+/J/PF7xzEuulLA+N2LLQ5N0PJmFdAQhLDv8hzFEp9v4lgBLFdSrpa7hHw&#10;yIzp8VE0uqeHaf3zMulVd5Crfhms65y2LuO5CucV9ODGohm16TNWhLzB8ZRcP284uMwJ0JzdDaDR&#10;KndAjun8YFm5BBnKqOLcXuOQnd8mlqM/pDI6touVEdOVw8wpKF0iqcgbsguvhXNY7pSuBWOpxier&#10;OfBTpWyFlCCUNR8fdTx18ADTUP+YkVaGA+8A/BI/Bb2IwumDXqAOz20aLYxBLdrxkBeLxGc4Sa1A&#10;eAz5TA/KtbIsMed40WoFnjEmWIbGxqVfkjmJYBmzXPindME3nEBCeJwlOeHVWNzYciuD6PbUEUb+&#10;5WKXiXsA8Kt+SUnLSSufPoufa+4FKLhuzOmLp91YsAyuQEkbDS98d4e9GtJE+uR0Sf/yQiA8PxFo&#10;AXfCd/o35KfI+FC9ps4FyRkrpPM0iqHgGDyvpItEchPEPCBvA9S7jJDTknaMYKeSKuAAca6l6ixk&#10;oUXAC2s+anE5dkqbstq7NRh+QZXnDQ4NrT3Kdfm7v10ad5p06GVbV3j/gPJRdDTYv5UQHzfpzMEm&#10;SnpYaR/wyAfRSPQql8owLtu4zOPPeZknB6acU8U9yaYp9JDVTghpY8ZAMmpkbfL5gqgNbvsUg10F&#10;p+m+s9Ym2cFmslr4HitzFnbp8GrD3/sbCkE4sn3g8XxZ4zn9nrP9XwyWETcHEC96S8755aAZQL/x&#10;D/9KhMyfa4xjCEHX7v66mwmaASD9jEgEMrFIf5P+ezyuQTMkJxFKgzxoRpuGdprj814HoE7w/Izs&#10;6KASJfCAEMGiE9PteBhd25Jj88FOcYq9wTRoBguWEfS88FkLmuGO2uNL/CLlJQm9BLaX7WNk3syh&#10;6WtjeHjQi338xjPMa+OgakwmvwKdUHkRWKyw/zvEfJvYMAMt0vGoZZtlgT7a/rOgO6QZyfFa13LJ&#10;1m9rg6XK8TFK4aEQlFFenaanH9MWqQtimu//JjZACMz12HGROnd6MpbbaEzlS8mZ0zOKJo3o6y/x&#10;XtbeSXwj7BEqBMIaqllpuwdShpG9iKxvMYCGENAiBM3wlPZD3vUFcH4B3LoN/yTg9nv43QZuswG2&#10;G/jtNdx2275L91vOIQ1E5Ho+N3X4XPefdLfBgHdzOZyf6fPBBRvzYdqc1kDWZ5o+vXAk7c82muSx&#10;yMLTdpnKqIxtGstrbU3x7dGYraI0bke3S5lvI2h6p2R/oGh5sRN1+zYDDNa6ss5N5l1SMIKy2X0W&#10;mfAx9oIJMKRzzdZEMrDln87rofuTwxpXka85NtdUuQm6nYjKc11RFRwKZjM2OIrFuVTaEMy2dAYM&#10;pWTbE9a8tgGZiIp3CzJ9hc4zkNJ20q3T23MsmBdLwIwFCxYsWLBgwYIFM8Ph3ucAfNrjbfdebF7w&#10;/vXvfe9rD55657vv7Par2/vVerXaLIEzFix47HABoAHcqvG+adeyOzv36/OznW9Wbn/v+2v/g9fO&#10;Q/bV+bpZffiX/sq99z1fvLh+cLb56p89sf+7v3ti9dw3nvGvv/pxbLdPY79/r2ua93jvz5K6nNuj&#10;PUnvPRKjTcg577x3zBpjc2ihlGEV3ZwadxJLvUvtO5r9euqtCg0zOKarvx4jXXqN7Whz6QZfoznX&#10;nADNEDqXWDGJQVt47HJDvcWF0ASn1Pek/tL7Nlb3/Je30ouZ3Jyc38csv28COj/ma5KPZUZ88uPs&#10;EKQbFMrPrBx1qx6eAzkdKWPAHyckWBhDkyYqsqeSs3t+QKGcq6KfZulyebVAGWPTDy4f6E7alAxj&#10;6GHEYFlAukhTIZBMOfhBXk/uxzJTIBXugE7Hw/ySqCZ/urTYFrSDURRbdWRbXzwbF0CX+VOryuY6&#10;1fMAiJf5+WW9/BDbqTRk2wFGOzXGSTrcluQml7OqiGL8JnMWmXG8aJp1VQIfqRUsg6ZVwdCapONa&#10;pwHo6ULTWwp0qGQ9MHMdBL0cDvxixVCwjDa9++xyOoqfMb78QFezgV9WkQIpzEJjJWh0ApZOv4dJ&#10;OeLV8DmjeyClxVLdJ4YxQTLo58EgGSfYx5HQnFtLl2S1NO0dXR44gPCPpF2EZ0jPtDRx21DAGFHv&#10;kD4/VL5RWTkFpxbEwKI92Zioc8EShaAYfdbO/kQCYcRgGCGoBp/U8Cpb65GePM0deIaT83Z5Imtt&#10;ZJotorBFGgO+92xf98lznsafpVU/IkE0JBsDf8blYMhH07zwXCr/JOBI+zqGRpWvJCtLp3aXrqiM&#10;JMaKco88U3IhV9hnCa9UA9fvgiMXC4jlaF6yN5qrndK6zZxiE125n/Jsv4bwuX8vlFUKWnHMetfO&#10;WyQdQHzmWfvoxe7Qdn5WQPsV00Ndkp6q2Yl4uvRsBKJOyMpz8wSacB0viGNNP6cZc2LR/oobB55+&#10;ckzxYCTO8iwQBACkdjYyRAhstHd0R0xLyxR/udVi6LKAEGFtdDaZEXruIRgKKtJmGlGfhzrmtYJm&#10;pP3ox01Km1ZtQdmI/cv5NRDSZJuaFNxoStDatu4QOIQGLmI2tRkgjUXaztRBzzE57em4jqhPDSgX&#10;xoGPQY2xIHyk+9qfDSoyHTGPHOzKVl+nLWMNn1wHl7nKxiecCfFqpzRB2itIKkN8TtYFfSkEzTCR&#10;haVNSl92prYzGpoDWd1GbRiUB92Yh3UOxhe6VkEeQ2Gb4g5vf97Grq4ZeKVkRUrPaHL9WftxGw1S&#10;EA0QvaINoOFjffAeWK3gLq+Ay9vd3qoB9nusrh/Cb6+B7QbYboH9ru+Da7mVE+zpQac6eDyH7LUT&#10;IZ+z9rp32wZIpKclspcmoHLfBxSW0rLLxsscWgAFm8IhzhvvN88ax6IoxCc2TemvwbyX9E+A6Wku&#10;l0tS4KOQPlk/qUrrpXWKvoNSenxUluHHN02hc8P57ioChPnX3pP4oZkeqgYrm2Gu1bUtzTVQLOvY&#10;phmTUWJvy3QnZH0Od83l4CgD43cMagXCGZJfFNldoBnl9hwodWsO2l5w0lgCZixYsGDBggULFiy4&#10;GXza4SUA+ORn8Na7b9rvm/uv/cTb3f1nX33zXTTNrf1qvTprdk3I7ncr59aNX4JmLFjweIEGz1id&#10;N41vVq4NqgHnXvvuZfP571xdn537s8vb+/VPPv3y/umP/q5/6kd+a/XsKxf7P/utd/mXXv5R9/rL&#10;H/APNx/GdvNBh+ZtTeOfaI+zwn/Oe6BxQB9EwwPOOd8ZNO34Sq0AAkMG6tJZddHGY9A2rX8VD07p&#10;hTiSmI8DHzfLk+2sUcyQP7n/2oSSvktZ4mO5/ioXv2+i7zw5eaW0GKb3v3T4zg/NaHX9RSAnHuKb&#10;XY7TYLYmB4kvSwJADiEEAz1gty65Q1eVS1+FMfCFxzFtgMYtoAUCMKpj6Ne9htgvv9x4zIXHUag8&#10;DuyUPD+Y4pcppDXBUUNWldaFIUpz1x9W9t3LzvFcLqeqBT7QHD9Nx4SfznFlxaP/tS4gvajfJTqW&#10;PyMkCN8nQBqPChdn8zkVglz4/PKJdKk8dUpZ1eMnQD4WJefjyXWhn1q6aOJzwiMoma2QkVlShnZQ&#10;br3GhhzuK+0V5g6WEZxJ6nRGWHu1L7OnDYDOw8L37u8Idte/IilLXIGsQJMU5PIMkH7Og1m0bZJo&#10;Bi5P6z/n5WsXemd1ztUuYXGnSu+7aZixbX0jkRNRgGN5GB1NeDV/GYUCUMh3Ahgjp9gF8ST9MQmS&#10;AaS8O3ynGAqOQcuhz3u5QsnIkfzItgrKndqiyU8DL4uXzx0HHVAkUy2gSHh2CCx42iMRtOAQaPyI&#10;PkfYC9B8ISgG+jUddSoXJ1ailcDNtEuKvttnROcTqgfFZjmZrsDSGhwOriMkjUY+Ztnr0wIsSrxg&#10;iiP9rOBjxMcRJE3Vx1g+CM8rq2PHoaf7xMAAKHsc5Io+ef3w6gWjRqhDVBaRL6w5wOW9sB9rHc66&#10;4Aygjrn1UFq3mlMsyNBJ29lcD3eElHPbgGSHHAu6vxzqV1Z/Z/uRLu/T4HlS0Iy2nzyYKF2gfLGO&#10;2W9JyvIhkJjMPEEzRsMhX5va31PvixESXZXtVwH0e2LQIWr5g29CehtwwZH3YvkZnRrqdM7FNe48&#10;4FcAGpfwBKtZcgh6Ud6fgLFOcdTOQNMyJ2kLuBDspA8uAvI9CZYxyZ7ElQeBFxFxKDq/E1uDFOxs&#10;jANbCeleLBX6bdVENlYO5hs/kyAl0pi0qkKXn5wXeEfpMYzdcP2SzAtPxGAZseEG49GVEUee1uH6&#10;8chey9S1nB7sdXSJz0v0fUyZpXS+WW+TMrX9UDWyJLZKhWTrIUwES5usN0hp7d+w95TsrHOo0oFv&#10;hHqlc4IpCHqe+IxcKpGDQHDa5MgDFR3T/uTHXoBoM5jDLijeraF0QNpnW3HPqZ0LOrvrydP7LpBG&#10;yO7g12tg/QRWeBJo9vD7PbDbAttrYPMQ2G7hmx3Q7NvOkEAdrqsTaHn96D1YKWCCuVN5KkO6DNqL&#10;3XzxvUFf0mRU7rtqYKX3O2Je8p2sK8m53sSuVCloRAJNUcvsK2Dby4Fxs4B0jjWx/4O2bklcheYA&#10;2TybBguU+moOaZ0KSZkTvjYwBpNdMVDIUNALMeAjkNw/qbK+6VzXghRIQdQPx861gTKkddeCjBKe&#10;RPowotl8fmOZFnw8W8uGulXpsNEBUZ8X7+cmO47wIkwmQ6Mhg3Wt2WjS4Jhdnx3mo+0FJ40lYMaC&#10;BQsWLFiwYMGCm8VnP4WXAXzo07+DVx/e2t3F5tXL3dn5C/uHT/izi8vmYuXOml3j1k3csSyBMxYs&#10;eDwRgmfQIBrr87Odb1bON1u3+/5L5775uwv/3LfuNqvGX/z0R1/wH3vrfwLwR37rnH/xm1fNV//k&#10;KffqK+93Dx883ew2H8J+9zPe+yedxxk1g8Jh332Opv32P+/gDI49axiwtRNOfuiQnVkz41fNwwrj&#10;SybqL6DwAzqehR/W1DjZVhtd++B4oO3C4Zy546jWR9NgBGLFwKh5zxaBHeLhfHp5tf870uYsFW15&#10;OU5ykJqTNsNHfj4+t7Nu0jyr/vN2sk5mzub8Fc8SldP1SU1U+mrs6K5ddA99KE2zRuumjimVx6E4&#10;XRo9azL6JtYE0PMHgzHRnA/Cs27ii12dLZCKFvSgqgO6yBTZ39AGMF1Nkmv8fQPcwLi085oHuQB6&#10;PqH+UmVGMyvwQ23TS7SlsbAeI0lmyrfLUxI4JFiG5NRlDS24SCWaMg2WQcqjnyUnrioOlScVLCNu&#10;rECICsk+kz+S6PCQcqvt1Vqdu5VHqUMakKYBYJ8JbazyJdl/9llZ0i9HmzsQDYGvv/CZX86ahb40&#10;SPqxY38FWimR08Cr4+ulBVDcxDgpkIJcSLqediGP08YjCs6Xhy5GhjReBockX8gL+f4fuYiV+AZ/&#10;ltRZtB+k24WoMiL/PkZWlS4MHxqUwIKvVf2FxhqIcyH33QUdX+Mj3bueB8Vw6P+qVfv8nrpUUyf7&#10;EprxLhHlgM/z/P/svUm3bbdxJvjh3Obd17BTS8kSJYqUKMpOK5W2V2blKJ2T+gX2OEc5yHH9AP2O&#10;HFVN7XmtVWvlKjudtZzpsuWuZJXLaqyGpkmRfHz9vfc0GzXYG0AgEIG999nAuedRCC6+cw42NhAA&#10;ogMQEVegK26qLjIlNTGrjXnQtfm9J+9inIZze4ijTKBBVZcDjiLXje5TUnW557S/owIjE2ISbUnK&#10;+y9krx03Nwo5YS0edEzotyZIwbD+e5D7LlCrJq2PnSVGgfzDf0mgsbCPA+Tf1ujnSfvs5/ZNuJEE&#10;KTtmMgCsTfcGbA/Bz0HiIHsgZl6JaWm5xMhLmZv3c2SJJgzkzT6k8iMfSyGgNKT+lXtL+W0o87bM&#10;AD7xVp5Oi04bsUEADEkz2DIW6qsnnTSAKgqmyvVnpTkNbfC6xfAmCTGsC9Bl+75lyTJ8K8MnNxoI&#10;v/gEHuEteiTp6vNzu9xZnBbMlGBnYxZ3tAyn8yr/1VstCVQfMK+LImfNGsPH684+pq1dLpFT/0Wy&#10;Z6a3PwpDW5a1RccFpOtE56W0G0sGWYSZ5ybkPkltuM7ghrZS37I3hy+LZRvvXmtnlC9KCCpBTpBn&#10;0vVFzh2qNIyZCnQEy/qR9YqUXDncg3F6CrXcfNrkgCiMaxRxorPCiz1N+PcrnhVbINraAcMnl4/D&#10;4oh6eQmJJvctg75wspv72gxY24FZzekpcHYGc/tOj+duC7PpE2jYzTWwvgZ2W1jbhX2YMUmyjF4G&#10;ZeZZS3RUMKhc1bU66RHjbMreY18E641dl8/Ii2//tmybFNlXu/HyxBGlQLsbpgJXnYMJ87YENL1U&#10;yJ9FK6e2mp+Gobr3ceL7Hfd+CV+/qjYqXTP63Q8sVXwAM0Yq8Hhl2zy3j+AJqnhSQ41WivB3zbWO&#10;eJustZm61hTGjMgZkNMli5tWkl64tWRr66pK+6aivh9iUjoUUo9sQiU/ILFqQf08Aa1QXkB+K5dQ&#10;/j5LunjtX6xL2w2OGlrCjAYNGjRo0KBBgwZHAX/83d8FAPzWf/wLPOl2mzvd+f3TRxfnj158dI8n&#10;zrDblaEJNFryjAYNPrngk2esOgucATBY3Tnd2p0xm48/PLcf/vMtADAnZ9aszix+63/+werrX/nL&#10;sweXJ5sf/s0L3f13763e+/k37eOH37HX698w3e51dLvXYc1JcKQFYIw1wG64mYpkirXWGDPiQlIz&#10;KFc7J/WHmbSMvWcgH3TS92tA4YzP0gHlyIvj87YUqgZiaw4V6L/zISSPJyQaWQK5YNHFMHPsUf9a&#10;Yak1FxwG3CMTLtBo1/xCTcpOXjRYrnaCgHHik6eayqOonN84FoBccO5ikC4D+bOxx+oNQQH8kF66&#10;VAiuHb00yt2t0XKkwS3FoPY8+DtkQsN8oNyJgOtoVyh5YCUvLMFVmQugoGzQZVi/vvqdq/+kDkis&#10;rarJMqRnZTpCLC9WSHg/woVU996QtB0HtM3CttxB5iVdaynAjTucUP0pJ8sYkUs1oFbyAsow/PKW&#10;RwFoZlMkewTHh8QbufA8jcmdAwXj750sg9nTLVkGwIgqfqZVTcTUzHZLA2En6S82A0Ds6NYzVRKI&#10;t0ppyLC2XVu59g8aeCv9NS4gLbvRZAl07TmNuDL3W9l/cBNq5NV8v/wF+vsm5mcENMfZsUQZkqx5&#10;zmAsQYYr47+lwFleJ5XzJtnrAEjkhPSMl4lHdAJoqtogLsvppFwyDK3ulDpa3RJ7u4PYchMhmGYZ&#10;/vc0oI/dukXzCTAMsHK/Aw/yFvyWQMcuVBx+arPmdROt5+jRkjXNLGFyLsb14ZQloybBKlOHg3F4&#10;cyZMy3ngZdxMyv85mXBUCTS4ilTtLgaanaY9t8pzjsONAyF4Hlknfaf1on3XhK74/kozCDUBXyPi&#10;bgowXe+DqQFf7v6SfU3ZO7Zn13gxCpRmSTP4ORNfGp40Q2t/bMzLz6t6GnNzH4IfV/BJMxyOJt6r&#10;jCYjgD91Q8qc2v5LNIr3AG5Du88jSzRhIGz66XNano7FovNzfCy2yRLgwSK+XKAxdX/kgmiNRpdI&#10;2yo0bckRFyFnHg+yuC8qL3LBzaK9LwdAz21nPtJMRrmESCSJRs5enQeajAmffL2o7KZyOhpChtem&#10;8KAduo9ZvcfTj186HykEks6YlyRieJfQuLF6Eqix/vnZaLD3yTkQD1RcMi/U5gC8nWGIveHxHPR6&#10;9Dozlw4DPX0EHhkwNGbg0TnsqdWU+IWUDbZZcjyHmaYj7WLqPsG/a4Y9gMQjJeVGirBFOsncnK/q&#10;1jSgol7VUjwW9ON0sPiM64xh2j3f+vHzhXX/BjtZjAnMgJTgyfu1+G7rTD7dkgV8hi+E9Jx8DGcz&#10;whgKEYhl9rgvG9bBwPrfxg5azLpVALA6AS5OgYs7gO36/7dbYH3VJ8/YroHNGrbrfPvGJdDIJdGg&#10;STsq6DE12NjRYEp67kWhsDBUHjsAXTEHxSXKVm/7Knp/OV5MRzsoMf6cEpbF9VAPxOQbmbd9QUv0&#10;XdAHlf+mtlqECrXbIMug/r0C9nzN9VYX1dG40r4hBF8TStukrgkFb2eL9na3sG9jZ0lAfp8yG26K&#10;t6lxCcRLG/Hugda9EvA1Ve/NhjlJ/Ul6WLzelRPCqJBbvkhW8TUviUN5ne3veoRzleEHrfyJpO0G&#10;86ElzGjQoEGDBg0aNGhwVPC9//zbAIBv/d73cX3ren22Pblvd48vurM7d1fbk3MAcMkyXKIMl0Tj&#10;xpBu0KDBjcDq7LSzq7NeDpxYa3cwePDPF/ZP37mzXnX25OL27uyNb9zfvf0//cnFa1/4L5sHlye7&#10;//5/fHH78P0vmIcP3rKXT7+DzfY30e2+AGtfsXyPbExngM7QJBrWGhjhhL9mgKHqGUBvDhOMZOAH&#10;oUtBHV95kSwFZIeLGKQX/lPmbV/IBQEWAT4YWi4Uk8d5p5kKqrJ40F5mcNLjZKo0Zlh+Mac5uTlE&#10;6Fmr6BtNLtj5+0Ud4qoGO2dokzve8CpTJqgWVKNPfpHIqkSH8LyCcKte6nJNgkI0MOZwN9woicsc&#10;HGzki6WiDse1eUFzsgbCQGk3K6T3LnSSYo/+4flyNLPB1QdIgEDpQpsujf3jNgqCNA/FnWNzApGU&#10;G0togrzjcZHakTxSlqIrOCFEDrNlugEkOyWMwYd52FjnRu+7cqEdTjNFZUrO9quRvIBf7CbewiN6&#10;N6dzE6/s0rgL9OSgUrIHKYkFdWqgjqU8lk2ajmnJMgrTmB+MILePJlkGkUHMeTeiwaQJLsMy7Va0&#10;B6WgM/o7/m5iley+CzQT6El20BAD3mravdGgBZnF6Yp+v9FEGRIdSEQ1lNOqEvnwcguBJrUGaL+5&#10;Tm4YJDnhvjug37X1fg6TZACxfHa/HUzZa2jOjjF1pInfqFxIcBKmMutryupR/RRRo9Qu21Npju1R&#10;nxPod4580vrL4zK9hxsNSHVB5BgkgGEYKWeAlvNf9D98mzm+40GM6qp6VWySMhE3SjNMJVNdloP4&#10;r6P3uPpgGhvTbr4h0j+X3Yhx87+Hz2TvaUiiK5IIwDu6k4Y0Z2cKWkA8rV8lCGIqcHOKP5vahtQm&#10;/U3LLH1O9oi1z/JmgSM+weAHkBh27tkc4s3dNXja5cJcMigxvc9SQByUfdA00AdlkWWsFeQz5czI&#10;Oz2zuslezwWUEltcCjyOg7GhjmvKmHnZnCCJ2I4IDBwCzwyALh6vGfq0YV+hJSUIpCTt40B+S/xa&#10;igBp++7zOUmaIRESwblflZA0o2iAzA1CH7ALlbbk5BkEooB4uW61PTCxyT1vrQDTpWK3BIyeTypj&#10;k+7/1ADfwnNEE2P0SXpMVFb+rozLAPJ9JCFCb0rEMpif5cW224T9DNu7UX0gvl34vC23jk6PJeVs&#10;TsKeItYNY+3nnieyq0bwtTCXnhpsGHuk652eZuIZtGw/bGaCk2Fh/ufzDdd5Em/IfQPDcnCVOXyf&#10;ZHbn6kzeJzgGojxXciEEOeG7DXtLCWrSgiQ3on4jmbW4N1BakHRtpBcSMyomlJ5/7EC3Ma1OnTPp&#10;D8UAYW9d816C2/Je1pHfcR3L3l+YeIqNLST3MdG8+/2CEeZrmPvAPtbLVwMAZgWc3YI5vwXAwHZb&#10;YLuF2a5h11fA9RXsbgvsdghMb/y+x8tT4/YIgiypEFQu+ubFFRhtGqESeKX9gOqoGsAVED8n4GIR&#10;CEtF9pJJsyX2DRUTRwR7TVHCw55UVWtg73icCwjsykHm0pkDEGw1zTZxb4/J8cUg2WaL150Rr2qX&#10;uOp8AirzuOZTsBhiBu5/0QQpch8lkz5modZa54mYVef1aP0JtDITNZEES5CRcGYGINhUkZiP9+GW&#10;jZnTyULMUI13gLwMz9a7AZ4uoL+0s5X+IRj55mi7wa8KtIQZDRo0aNCgQYMGDY4SfvCHvwEA+Op/&#10;+CPszs6uTq43V2b77OL0hZdeuLars9W6sy5xRoMGDX41we7CKYr7blZndnXndGt3xtgdzPbh4zPb&#10;PTl/+s5P7mHV2bPXv3H/9NP/+n1zevFXcBG0NAAAIABJREFU3dX1H9jttcH3/uT17sMP3jJXT7+B&#10;9fXb2G5/w9rui8balSV/584YsyMHN+6LIVdmfXnJSwp60TDlgJ1f1qh37wUOuLJBuMuaznYL7YLY&#10;VwhIlPaO8k0rbVYPNCEDVi6muLPNwZz4il6SawubH3uga+n95bhpTm7+soSR29hZc+J4WIonfQcl&#10;L0yBdF4T4ourJ0sxNkGl0BxwqRbMnKHPUfLTcCh0GeKbY3NQ8FI553AHmETsps5+unNxMVmV44VS&#10;l+t8kJSeqY7l8grsuwQl+SKXHKLCX56RA4tiupBiUnLJnorqMC3pQfVAYeH2l/51rkinGSISDHmf&#10;t1cL1cPOi+yUwmiAO94n6KTtFLV7JLrxXReeG+7AkDCMox+mc1b0fdYOkGmrNP5M1h6AnrTkFg7C&#10;MwTRTD6TqVXak5JyFIfnIlmGiR+P6jmpstJuLXD2BwnciQN+g4zhyTIoy9mBz9JnoT0aFKS1f5Dg&#10;Kp44QUqOUOGvu8wDiWC43rOsvolpjhRHr9FyS+tIL4/1C/bsCEBL3MnX2NWlcBBZUgemJIiQ5D99&#10;nwOX76RyYu4DxExHrEN4vaiPjN1P1TE1/QIl6jIjN/4lCQrHkm5IOOzb102CRT4YJwouhyw1rOND&#10;MywgsRMttxlp00O7Om6OHnp+FYPqiN07dc2iIAfyFXC0PO7cnTgj0vrMTFfpV5LbfAj8NV+P2Ps2&#10;DMJTPgnM86+SfackQ3JyRBrH3GQbRYHP3VJzSppnpzf5c4Oebi3VI0zfHIVuYQY+NeaAdI9En4EQ&#10;CwcXwej3VdHD4T2Tts+/z+mzBgxnEC7YiiZnyCW1qAVasgqJ75IEGkSGc33slp7b7ECqu6bu9bRk&#10;H6OBy+L2vqenPhgPMENyiWQOTNhjaJ/x3YImEChTLxUcOeDtfjKSZvSU0SfNwIy1LwIV92z9dMiJ&#10;WACM34VFbRF+Ffbe/Q8UW/4kDgTp0pYSrQb55CH+t2TysLMCcV4mtDMfaZYgA0D5ZBkO+J4dkPhd&#10;Yr34rZS3xmw0DRutVt+vIxjGW0DRueF6JinjtCruMwdd4d5z9voEGaQnqGKQC0AuQS+EFimtJLqY&#10;zQcvO4i4zegqNdkKa0HXdfwZ32G6pIrDuIVWRmUab5pO+Zw5jA7NWefF1iKmB4AkQKRdCvK9Bjlo&#10;bar8ubA/MzQ0qnulPbqFt+clPC3j2Un8Q2zlWGfF9nXfYNnZF7lF0BPRMyoP2fzttyc2kbzzrCQk&#10;+QECbmF+jJ/76L57SLzRq56Bq726WQHnt4DzWzB3Xuj72m6A9TXs5hrYrPvvtot0lD8bIuvgh1xg&#10;bbi+SvSGIz0qbxJEpBcKCRDtHK2Ivsop5gmoKZWK7BekQPqSoDFdOEiT56AXZroCLyGwNf+eAySI&#10;iaaEzAGl6GJyiEPV5BHKwOhP6dIjb2UXQMuCy+NyyexG2Fip4OxuzZ4uciZQc62nELEIuQolZLlS&#10;XoKMhDHTM4zsvl7bL5UAdToLGJajMlyQ0+p7BQ3+ivfSarKMSajTxdh3w9TgeYOWMKNBgwYNGjRo&#10;0KDBUcNP/9ffBQB89T/8EVbnt67W683Vzp7cuQ3cuVydnrvEGea0s3a7ajuXBg0aRIk0gHOYFXwS&#10;je3jR2f2wUfnOF0ZbE8tAJx987d+bl59/R9O7tzuNn//N/e6j395p3v3p18yDz/6Tnd19RvYrl9H&#10;133Vdt1neV/GmM4AO/QnJyuQYy5rrTHG0JOW+aAdWkmX07QH/0y6zdwfnbgJk/4u7HCjBamluCCe&#10;C34+VtpLCpDHWmT8/CCOHdhp53Sk/GABxzwgcnnDWDZ2/rDkge7wIRyeeycleqYssq0cfFAscE7j&#10;wdJ/ZUB19iFf+f2Zez93WL8UtHFWTxgCiAOg0+XkcVQ48v5eKCpzcADZDOj3Le4ZTCrDizsZ54KK&#10;iyazArn05wyPcf3s65I2FpoMOr6CzC5IE1rwIg3IkoYaBwgyWhrT+/tCdTkJpBfJgkD0kwD5stLw&#10;dgz7XvDSTksi4qCC7JBkSBz0kgZ/uGe9OZBvpyjNaE5INRIYUNtdCuRyDCOpI/8+UjtYkjM1vI1v&#10;IFlG1L2yb+CJe3KyqCXLkBRYRu5oJo2vyjdoRvhd2QmB2OA8mQX/i7cOj4QNiapPY6vkoBcpWcbB&#10;g8elRD+cR6VEQAcBiTbAytxvIvtoEdgrUnlEi2MvK/0eC3BZIO3DtWAXSbY8ByDZmK6cl1HIBVil&#10;AbhOBrC+qWnOyvlvWpZ16hdIygz/jCWdmOt4zYOzPB5KO9L7U/XdwWXbROjXNiRQSIEEM1irj2JI&#10;CtDrg+EF0/+lbhgX2CStHVJe5Pgp+j36pSbdkNdY7os59TJTE3A0mrYl/fXWuIINMVUKjgyZyFE1&#10;MTXAvnNI9nGpDk/HkOLn+J4H5EvOsVId+lurK9VfBDnTqYTKMuy7BdvSus27M6bZnvGoEjKZIGDp&#10;gQSQGnX0e7IPo00SQnLywCUQiWjZhPmS+vXtkXKtz0ogBUJptF1i/5Pbv4/hxcsjXEam2lhuu6ft&#10;8zFLfY8l0MiPHZ5t6Eh7PPn8h6QZUd+ZpBn9OHlC7qn7rNK2LrWnaf83mTSD98V+S9G4hGhS2nVJ&#10;Mw5k/0h2f/GkGYGWpL1t7i4sQVc5yxtPgrsX4n3bIEvGf5Py5d1NSFhDO7MynWt8W2eOhlUyzmZE&#10;UdohHZHv3Kgbykx6JgfwtZJtMB6gNsn2peYKlcHeNkC6ny4VvKPsYZM6I3Pi3nZB67wZbT720lm5&#10;AMU585IL5B0Cz9VgQ23Pc0ATKQ54DftIt6cc1178qaTzOH+43uBXlBYmpmoOB7np+RNH1XmKZCGI&#10;bYJwL5TyLT+bqXGlQftJ5Ib0vAAK0j47SchsiQyh5BQhQM88eh6cpQPp/jx9BCPJhYLAz9lFhN2c&#10;k/nXDt9m61E+JmPCOZIgy3wiDAUFf9/t5AdtmySystZG7RsAOD0Dzm71HNF1QNfBbK5gr6/6BBqb&#10;NexuG+NqZMlOk33MBe3c0OsRLmsSmuTEGo1yGUh318XuzgTG94+G8VjEYw0qw+s46X6xyLlQ7WQh&#10;7lMySKRl9PMwYd6WQMWA69HgeEWvBrllElkO6HulWVA1AbpmMDgBFhmj5DGVrZwRJJtnLlqKDVkQ&#10;Ak/2v2gZEK+p36cJc1XUT+Am1pryZuwgQcq0tkrIcsjytEjT3Hcxk5iMTE81v48EHJ+h3DqPynB5&#10;zLGMlvT2Urzq8bQmvyP5K9G2SGgFabvB0UJLmNGgQYMGDRo0aNDguQCXOOOL//EvcA48uzR4tlt3&#10;d85XZ/fWq92pS5xxw2g2aNDgSMEl0VidnXZ2dWbs6cbgrBcZm2ePz/Gjv7x11hmzu7XanbzyuWfd&#10;a2/94PSzn/2b7b3bW/O9771kf/GDL9oH979kHz36tt1c/0vsdm8Y233GWnsX7m86h0CTzhhDj6KM&#10;6W+mHDrTT1q4t4RvgR6kCS3Sm8PcDe9SqBR0OnogScdstPKRw9+9kUsvT8smjdDaMPE55eyuCh3Y&#10;V3V8zozdfYyOXWWIRZjl/9KmiY5jxSBMhAP5JEivxuFrdUd1thh8ipN7cHYon0xQwYvygycMUebA&#10;9+/KR+i7BKhB72X6GA3k4lNPl5m8z53ki14s8rWuGdAe9cPomZIL5QfL6iftS5eQ++CZ0UsHSIBA&#10;g9S18YQ7KnIZzdooCpr+NiaWV4uB4r2CIBBTBRFd3gF5hV/40k4Lni3MO6lDbGg3XF4Gfescxv37&#10;xgr0pbRTEvj81EpgINnuQCpIgfj+mpIYJbXcPqCUnOFwqLkaQApimposI0JbkEV6e5Xo7HlJlmGF&#10;RxHd0SYkZwu1ch1gMoUns3DfXaAtZxc7oKw5aueSZSSBMDXHSYHbgZyeKE1ZVKYrEUHItAChjHzn&#10;5MRf4+VRnUUvHwdossEBc8AW6x1FAPM0oDLY/abA+UlLCiHZlKFNIv/dFDF7UDPVOdD3NHVr/D8x&#10;njzpwZSA/aT/zLOcU+fY+weTWyXBBSC4n8LZgGhZG3KmszJBjppBXnk6UeZKDKSAT4gRjgSCPPMt&#10;HYA3DaHE2BaycZCicI6qn4MxEFS6SH8+8NsNndgY9H3BDHHJCQKfOIbL2xQSb/thETM7mifI/MiD&#10;6zX54+py3l4EfH5qmVK8Pa8aDXum6B73+2j0DsGbC2kA0UZBLEdqkxtGoDyS09lYuX49elbu8wAQ&#10;AgVinanR+T50nDvzm6J/pHcTnCK5j2TPl05xeq5A28sFOWlnERrkj8PDPoEnzUj6Zkkz+vbS/Yee&#10;NEMSqrVA6usmkmYkhyT9//7cVjsrsf6ZMZQe3GeFs2wN+JlApfMBM+hhuocFwm9XNnaXZWAi2ubv&#10;1tgb87Meb1qALG2h7vrxMRudj80bFcM6Rfzn6mN6O88VSPxNygSa5VeEzo7fN9jU7fHGY/wyvLTw&#10;rn+S3iKyXWwjEk8ucD7Ul/S11P9knZULZpozD/yMgrTrAok1XC2s5w+ut/1nRZ7wpu6AA5DOh2F7&#10;zbSFqXrXlcW84rWNIbSc4KCYirSpEmpfY2fe194Q5GLKt/kOSovHnNzQoAQ9evuPyP6kDjk/iIjB&#10;+H8GOcblhkvMMI4n1z0RLppsKHlnSJqxq9gsA2IdQctg4vmjY5ne+YguMBn5zfqRrvAScPJj6NMY&#10;45O3Wten3Q1VDXByApzeg7nzAtB1sNsNzHbTJ9BYXwLbLWy3A7rh73oNCTT8+8BeiTPivYkydi5j&#10;4tlIWixq+3P7mJYvbxwR/olSgjBe+KFJ57mufDlqwnhL+j85YchBXWf2/ti87Y0alXUZe2UBqMm8&#10;BsTpPWFst+r2/OIlP0DyCNVm0c6sDK/PoQIPelSX0/oYf2o6hK6ndm+zDLEDrLVExFG5UF80KB0U&#10;MYRG5EoFyMgzt87x/gS+cplzfSe3GQ4lEj5pMlyszo2rygtRU35rduDooUBF2m5wlNASZjRo0KBB&#10;gwYNGjR4ruDd//zbAPrEGeuffOrZu//l9cvP/y9/e+fe9uSuS5wBAO7Tfe/OV21H06BBAwLnMFtr&#10;7akx5mRtjb3otrc2BgB215cn2F6dbj76xe2zbmO2t17c2W//m5+e3fv0Dztc/1cA2P3i53ft//c3&#10;3zCPP37TXF29he361+12903AvgKLVXRvacyOJcvoj4Rs73U1HLmkMmr04kEoii6vFbFXw9mmcNKI&#10;UQcY7W4tOc8y7LCv0IXUnPK9QDmEToJZEc2DFAxS1HHvoAF7wuUM7TahAc3pBCix7vyCJHZiY2eu&#10;htZDSpe83RLTqa1LsfXSDocFCSYtgyaPSnk65QLhq4BCn5pcCogKFSrNge+/zBzknBNJCFA2GFl3&#10;JyvsYFwzccq0qOuwpCJvsDaonirFE7lAlYK8MUYTWsy+/8ysPQ9cWARSgEsVR3Mq9KkuQ/ju+yNr&#10;HtFUzsDJKJS90D3UvIR1dAEG3Cl2eNijpTjWUzmitVNFlhxgfvr+OK8yhqHyxWJ6sgypzdKbgbG5&#10;qgSaI3j4nsohQJhaOpRMe1WCYZ6nZBmGvSKIuL7OrMrlwQ5yxDAZgvA7/h4HEFP/Ic1ZX3LEkBwz&#10;DpYsQ0qY5gM6EZfdSBCrRgf0U6Cbqa9BqjPnZdrAoedGAUkmuO88CUaJ4JYbBp48IpfQIRegzt8P&#10;zt2pWuQ6QFKdorkv4T+8a/pOQT5U/SE5WM4NKnbta7BPe8cMztlfHTENCpArDPJ94KPhux1+W9JG&#10;8qYFRu1wImMNKYtavMGpT/dmhpmajl/kBHa8Df+OIDrFQEGqg72OpQzHOuLM5GSEm2ZvqoS6ml83&#10;L/NdOjEqjZHgT4NGaJk2ZlqXBzQusiklNVVLdUmqEp545D6lu4GjSZ5hBAKGTiCWTIB43jrUdTzg&#10;/nemh6+T6ZdvSGifNe5vBHCaV0ogoZW579PaT/XPvOBnua62T9O2wum0x3jkgpunjEvGXV9Cek6a&#10;4rEaPtn4WdIMvq/JJ80A+X4om5f3deikGbwPtjfQzmWH7+Ecqmdutx5u9asnzRhL2l9YtvKAXS3g&#10;dOwuy7C2cp9Fpo2JUjuQmuliHV9yhfhYaLm3S6K1G5BwduiEdg6adLMYUHnDy2QZLcdl7h+Ipt1D&#10;uGd+SqWzygJ8pd3PR90IeoviTsvCuBiNKLInt++cBHwO9jmX1M6mCB7qGis04ZtGHa2RnhVYphYM&#10;QgICbS40zDSsA79Y6RebB+mKYPrgJtaV0asIfSdhXOGM1iEunclaIw1L0vcTscjIDf7c91ZKhQny&#10;P9INnKcT8ynlIYr3KJI28KXkA1ObCLyFqphj7ln/Jbzg5l9LNDIZEp+rIO8CNaXtm96Ij2RHRB8Y&#10;n3qe2MK4RKtDEg3r5CfRVeb0HDg7h7l9tzdldxuY9TWwuYa9voJdX8PaDrBdjwFJoEFhShKNbGD5&#10;KGm4CnwvAszlTxEq6O+4fcVQCQdFybbCDWnqGe/eoN25lhi/xkth45qKWpCy3LyVXvOCMJ5EQbFX&#10;zVDHpvuovgLKKIpqd+waIzsFxzdYEVJKWwUGzNEqyN/p/p3b5MyyiM5WCifJ4FDTn0IjYmljZnj9&#10;aDFIWYG1rjmd0T47dCbtsXOJy6I2i4xZEiaF9Jd6aYkZept/L7DWGk2XSIKjrJuY/CbZSGkTUmO3&#10;2eAYoCXMaNCgQYMGDRo0aPBcQp84w+Luv33fXv63zz99/88+/8wlzriGPTOnnV2t+/+785WhCTRa&#10;8owGDRrEcA57CgOcu58wcEk0TgzWa+D9+xebj355GwCwPbXm9pk9/51///+svvbmn28ffnyy+vGP&#10;Xlg//fgC7/zkDTz86DtYX3/D7HZfs133Fdt1r/AejTEdjNkB3kXbg7XWGGPcLXF4lrtxoy1E55bC&#10;IXapi4mKgdlRk/wyiaPPz+DFg3uUu8EGZKePIoeZ2tpEt21pFX9XJR/WV3HcqxZkrJRr3fjXtMuY&#10;cgf2kkOqmjSDdq+8X8z5TQtSBQqtDz04pjfAQDS/0mPuMZB4nBS6XNDo8SYShgACOWqCC6gyBxUC&#10;bXNO7j0OMf1ryyz/hatCMOZMvLh9IFmv6DIROrtEdy8KLqUDIrTg61LNQ3YC9Z+Z+3QaHEDb2icA&#10;YxLkxl01WYbvJJQbS0QCeSdZf42ICuEryYiiNg3pKnJEWCW0AvAL7Pivazmn87F2qibLcGX0WbG+&#10;oOtKeoE7lQw44+3tVTsV/wPOleuSrfuiZBkJbbVkGUk512OSOSjJtfHK5cEGmxuIv48ly/BOuatA&#10;L7JjdBpMJLXNA2SrgRTQAKRlRfcHsxAEM4QQ60mJNkxMJjlTmr8q9jnlZV7vBkGSp9zG5c+OJiB5&#10;GowFE+UCfaY5IJv8/oSU8d9xIJuAu6BOje9ST06Rc8DlZVLwkwZjeup5CrbrTSIbHYVGQJJlmJwD&#10;qXEOkQZYkUQY9ATWcHvdqTG93XyQFG33+MBtZVX/z4ie+3mKaMfpSOPmvpedFlYUnUng+WDPB7ve&#10;8ZGCEI1yjRruGdswhva+vRke58E3tIzW5137Mz/Cy1oAJH1Oxy/Vo89H+ZSbaodWXdKmnvKKthfg&#10;z25cVzkZMEygFJXlq1KiR8DdjwP6GiSmDZE9lFg1B94kOnDBkCcC1yUSHeee52BOUC/HidalezXe&#10;jksoAcT2u6TXw7PUDsl97nP+MOU4nLcbvgdJS8cYgnf0PYmcNGPqgUIJ4Ea8+zx00gwNH9e9vEDD&#10;3zkgtcP76tqUHId0zs+fFQYDOXkDAIGuxnlXSpJRDQhvedFJlpYe2y/vSkj8AcKPTha5gNshOQ9W&#10;BqZzAfe9/Mm10//AYdijOFDepus+zAlfK/C1clzH7fT8ZORsXXH9lySFUECTB9I5eI+zhUsGqJkj&#10;vl6ujRI6ayyJyNj85HxGyLOc/0LgH5k++rrl2SI9Ow4y3+//XImnTwnIeZYwTrku1Sv9THC6SM8k&#10;keJA2a7UPoGbD0CFBeBJMtx4TTLu6K1IrnN5M92+GJUbGXlVYiqy+sTpW42UKPIR/03HjPcv6nvL&#10;2i8kMyl9AzHKfO0l3W6HB6oenToNGb+SqQmPOOxld5AkHTSZhU8aa+2QDIO8cnIK3DkHcA/oOphu&#10;B6yvYdeXwHoNbNew2w2C7dvbJTxZRr8W8TyMnrtqYs7PO69Q0O6vkjyAtq+0TX1AxOcIdp/4uJA/&#10;mARF9gZscJpzB6/uCXdk3hahpqx5AdvNrZd21mEYGXPZpe1xivj/VRx3yp+uzA8s894UO2cBaMkj&#10;Fo5bOsdlFdRh5RL6VeXt4slwyCC9TLuhtR7VI/tD7jwDRra/XL2ez+n5Z8HzHk7TRfWZMqGG8TX1&#10;N+oLkU54QZ1dMcmVJn9DctZkk0drId0w1dhpNjgWaAkzGjRo0KBBgwYNGjzHYPD0TwFgSJzxi88/&#10;ff/tz1+++dGf3dvuVne2q/MTlzgD6BNl0CQaN4t7gwYNjhtIEo3zNVbb086eDlfl5tRarM36wfsX&#10;p3/27h1zcmo3ty52p69+/vH2tW/+xfkrn/1T3L6N7i//5JXtuz9/dfX44y93Tx9+C+vrb2O7ewu2&#10;e8Vaew+9hxgAdxZpOgPY4aLKAEYOj6O34dr5Fdihj+aRty9UDE7XDhx9OR23iSqEQ13N6bTEYbXm&#10;9LEY4mVmHeRf5UNF7BBTBLSxF00UMjJ2ad3Frmlby9ddzEIMcmjO8OGOeNr7xf5SVHVn85H2owtR&#10;4TXtoqWYpyJngHIH7aRRxARI5CknNZH89uTtyehpc1zowoE516UOev1aijEUXmzL9F7UoVhb+1K0&#10;IHnd86hrTT7ZGW0sBS1xSGHeyF0OS+PgQ80FPVR3NK8esMOFAZh9Yvv/ExwkgcLbLYXiIWRnus78&#10;GYCsE72cLCNtpyrNAPXohXrYiJE0gKprEn1DHB18+xVkTIT/AefKdZlxTqF6KXV4lqcjR1vBabnC&#10;WG40WYZktAACUckmNdd1/plWme9DK43Lxna3lCzDy5nBPkvohLFg/D11IKZtu+9Dy3XGmIyZ0IlE&#10;S/T7jSXKkOxgTheCbZ0jHZUux/rMvnyzkFs/+unq0noWN7C++wG3+3JJMlS7IdqLgJTJMj9qQ5gm&#10;8eiIPBPNfbocRH9I49LGkysf1XET2z52CGsW+DFOlmEzPteON4CQDIMkyhjK+es99/ftkt1swIfw&#10;n/9N3n1eeI0D5425JmLMTyHYEwhzSp6mvB3xDJAwrISwhISIWMyX3LzWXlePjlnzlhBI313K73TM&#10;4wGd8dxITvkJSGoNwu9aoO5VnB5S7BH++8ZsEgkIXXLjL6qmMQiRQZLtAkAQMHqfnGh5VN4BpmwK&#10;Tc9JKphLjjVHb0lBwlogsE8qIUwnt/sDGetBxfsGROREnLScqU0zkpjBQDxHkYMdAdkmPgRQBnGf&#10;h0iaIe0DTNqvtxli+WaAiFhC8oz82gCFbDJJVlYIVk26xUgyiBl3Wa4t+n7SVmHZlqgnzLN1pkIk&#10;I8SxMdXgbF0um9jaLZnv4wGqCBMl2H+yBBH+zYxZOKnnfWxdzkvUppnJX5rOo/IhF4wp2a3BBEjx&#10;SAK3Fb0868xckjH8We5dfvcivOvw5HPhngHyPr7q0bZJf7skjjSZIy2L52PEVhQh8Iq08+/7i+mA&#10;lyXsNaf7qcBtWwel1sElF3LzbOKynpbkOUiRFOTNCJJT5IYkr+i7S6aB692+XSb/uSkVXg6IMwQl&#10;HkrAxv3H79P+BX4uFuiYmGB9F2Tpovknc+D06N7B6toduvuOVF5JCY80+iwlq3xCQCDIJPfbWsDu&#10;Qr2TU+DOGczdF2C7DthuYLYb2OtL4PoS2G5gdzs4XQyYft9ExuwSdIyOPVogxN/9omnEWwAqBdQP&#10;jcPjyxeWD0OQw5L+d+WLQbovKLkfEDfLEJgSwpKyQq7AiuBXfj+UO8cfKqjkS/eHvnrJfU7FQPNR&#10;vlT1vxuXxt8FhF/VxDBRgwi2GLXL9UQK8dsHSKRQY61zvEmrRmOuJMtp07ybBUM3gwGX9TsKlft1&#10;JPaX5n/yXIG2iRDrAdV4Ore/XAhZ+Qtk9E+FDWWDo4eWMKNBgwYNGjRo0KDBJwCGxBnftfjUs3e6&#10;j7rzRx9/8KOnb73wxTvXq/O7WuIM9/1GUW/QoMFzACR5BoD+AOUcWG3s7s7trd1tDHYbs326OcXj&#10;98/sB+/csTtjdnfubc+//W9+snvpM/9gtlf/JwCc/tOP717/6P990zx68AauL9/AZv0tbLdvWdhX&#10;jbWr6HjImM4YdP1Bjr+x6g/trPtbNN4bgh0mKqKthoNlhQDcOeWkQnpGG3uVFEBOm9dSF3D8t3AB&#10;pT4eSTSyFKoGos8cuyuLfkh4lLiU0WmPBnWojvZGvlgpDlogeLkO0I+VHZbnLi4i543MBBVBT6DN&#10;YnJJw9NEH/prOeatMAcVaEDlAXcdzJY3dUQ/QKD7IZJEZIN5TLqsyVJbqBeRRT13M2MupKu5Q2ay&#10;vnsONRe4vh+iGRoo6lg+JgyZkRLRB6EdsY2K8qJyEpF0HWNa8Q7DiVNf6qA/pZ0ySCu2To2AhDG5&#10;wO1YKlu4fJHemeQdvgR/gY6k8pJdsjXn8qdEsgwt+KrsQIQ5qkVnaeeICceQTyZvJPHDX03snUmV&#10;y4OzN1iQiRR0QscW0Qn53b9Dv+cTcdDvBwlqkQIRJD7k3w8G0eEEYppwZe43WRNeRXtN7U+j7ezL&#10;NwtjQSV0HSkcVdBxHiQZS4EHFtH3OIiyWZD1Uf+Ceo3aFEjDtePMM/epJ1fSx5Qr69GXaVMa6/MX&#10;NDeACy5Cyol2mFyj7V2HoDofaG5MCKYZeEcXDTaZscFS8BTZK4G+LV+XBCV8EiCnfSeZiAMvaMFr&#10;PY/IfBHZbdTcdQ1qSEXOq/M2lxHfErzHZIOEArUJvJzhdRiP5uQBDw7kNq1UL9GHgslWDeh+JXlm&#10;4r554IYr0/Tb0egwEy84NwTtMNF6RgmvAAAgAElEQVTaeYJkWtPfon0jGJyacrLkxRr3OgJw/s2d&#10;5eWSBGj7qX10GW+L79doQi6eNANIxYjmN66Nae75A+9HCwKMx9j/m47NkVQ6/ulJM26a17jQqp00&#10;g7ZJmU/qFyIfhkCnsJhja1PkbCoXwMnLKuwHJgXvzmjL7dNdO0C8Ny+WNEPgb08FQvlSkIJvfLIM&#10;Z/ca0weeOkyMhI9w/sn590CyvxxQnuNlboyyLI6ezehxb1tXuzvZM1lGoosE3SW+S3SW9NnTTqr3&#10;eP9+CDN1VozQHucOM++hJPuCJxBxn5w+SrMDt+sjLJX9qaX7xqwem6Lb+nedTon0C7EdUhyGlnn3&#10;3AZdOllSWyVVt6Gn+URquAmAvAcFiAzdE4mpckPaQ5a8bjHoF9OPg36niEpr4H8A/Nw6KB2hUxvX&#10;B1LdE+oWsG3S7tOzAfeM8Xhu/iWYrDsn+jxpctTLLoU+i6tuktgiLH2wBa1bJ+v2MQBOz4Gzc5jb&#10;d/s6mzXM5hp2fQ2sr4HNNazthncMYFaIE8YOY2d0RGlVVDEm97AQHOKMfOz8KRFcCLwl6P+i+7Fa&#10;/g5ZgYfUtBPX36aMUUhfiPKowJprtpLXyXwfwfb1uvzEsnFXDDQfOkCqXAARcWlds20tQYuNtSB/&#10;j8t02Z+TJ1IYs8X3Q85UXGvkeVPj5f4LqVDY0MzqkWWgJdTKjtlXmSLs9gRtnUvQeGKkuj4VfRYZ&#10;szneXgg16HkKqKRLjbQJBNHgEwEtYUaDBg0aNGjQoEGDTw581+A+APzeH+DT5y/sfrl58vjjx4+e&#10;vfnqa3e3u9UdnjgDAFrijAYNGhSFVWe3ZxedS6KxfvD+xdn9X3r5srl1e3frt//d9/HlN78HAJu/&#10;/8sXTu5/dHfz3s+/ZB5/9DaeXf4L7Davo+teQ7f7YnQ57MCY7XBhtfIX4HAXjNbADKdaczzy5oB2&#10;WFfgEE9zLCEVAvri5b9yS1py3FpwUhGQ8HS3LZDP6fzjck6oo1AlOGePsQeElPcLXJIx57TIWXBw&#10;OFCd7AW8izu6VeTHoSHIiJK1cUB5kh4y0wmKDugLHbBrTqRFx+8+jVAmPFbfl54tRbE2DQzNKXJ5&#10;SuxKLnimDHJMPkvPFrVPvku61dXhpMLfl6L1SnrrAjpPFJTbY06gTjZE08NYP6fvqwWoA5X0F5Aa&#10;J+wWztqhaJiIJAgMSGWCIm+KoFuRXwTo13QlOhNwZxLJKTyml7SdKvRSOZlIfDFL6GGK1yUnDSAV&#10;xolxUniOxnRPS5aRGYgwRzeaLMMIz4wsfvir/tmsymVh6CIXKOZ+O4dhMUCOqXYawELfp0k4xL+8&#10;W0t/RWMmNCLREf1Ok2jURwz6+lM6E55bVoW+kqM7IwpE9qnR4aHmRYDcujmQEmVIsuNIgctWV0Z/&#10;O4jDTWxUHjsYD/+wBAmJWS6pJzq1Nn3GVW5vtunnK1MSZOTGxutoOufmA1zHwYLKSwVfF+xCnfd5&#10;Oy4JBgb7bzXoeV6evJgmxeDt9oGLbj6DTPDzfvzTvBi0wO3RsduUx6YGnoagN8OOhUgQsoYs74yW&#10;z9lHE/LJjUnqmv6W5IZHxz33iVbSZAMBnSBDcvLB17N9EGXNI6UsSHsMblTnnPi1/YJ7dhD7dwoQ&#10;WpL27N50EHA1cTOJ+WPJ/7TM9cmdmTUn5iSyeOGQR0AKvKXfx4KAxoJ399FvvC+Nj/wzF1DGZZYw&#10;5dye521p45LAL68iY8bF1njSjF4/zkuaQefwsEBtcmqP10qawduhjGnlfo0g34bP5MxKWBsgLd8P&#10;9YxMlGRmJdk5Grw7A6SEEGJ5iWFk+LzvM7X59+8qTWrR81mwdT2F+efwMingo7Uz9GMDrz9fwPna&#10;gvOcdHY3dhyq9qSYK32jYw0IfMWfjYAWfOee9XjqutPpLCCdk8CGef0ryZ695JGbg6nzsUdS7lwy&#10;DzcX3r5GSh8lTWB+RSPtEVwSHPo94MAxmaPPqH7iELch8YnffkhNFJsggo6O3iJwsfrR+SqhXV1W&#10;0D2lM7KnIThLbpi0vm+nkPrKwiiZuFMOgZ8U/aHpZvGduTJhypAmbDFDZX3++8dmsPVnBKvPuEOX&#10;7qylBD++Ph2X0n0p8MktKL7D+YG1FrBdRDvm7Bw4v4C5a2G7DthuYdaXsOsrYLMGNmvYbofB8ANg&#10;+j6IHWhB7DZOcon404i3wMxUTyTAgJ9B0e7ob5O3CapA0T1BRuDYzONg9KZMAZQxwCsmSUn8nphd&#10;lePzftjynBWx4TXaLjL2ESaWFDDAlF+OMI4Xwvoy+5rd+/LvY/b+MqQqrnVi5AzfKW/6s1AgVcwU&#10;5ti6Y3jVazrm6zDmMb4c3accsSzL3rMYYDCYUp7uX0akzDDUL7IYdfX0ZBswoWk+Zpt5ucHzDi1h&#10;RoMGDRo0aNCgQYNPHvzh7+MjAPi9P8Cn7r20++jxw0cfP3349M1XX7u7uT69u1udrmjijO58ZVbr&#10;zrakGQ0aNCgBdrcJV0Fnt7vN8NucnFk7JNE4/eDdO+bk1OLWxa77zKtPzr/6te/vLj7917e+/PL/&#10;tv7bv33B/vgHX9g9fPCqefLo67i+/CbWm38Bu/sSrH0J1p76o57+4sVawBqDbjhJc3dV8ZFiMccj&#10;5dCu0IVEtlzrYtIB31LklDaqO/TyecboYXGVID/pELPYZUx2YeOfowflBU/SgcRZICo3jNRMen8w&#10;lol8OYLaIXqJ8dNLrkz70mN+OSpFHZSSR3PK53eglDsvHqWKSb6Q34W9ibREPoX6GAveEpc28hvI&#10;J1coxgf8d0mnYS1wwZU52eTrI17qnAdWSW9dQL90Kjgf2pr59SQsL8V1ILP+xfXWTIfNPTtCvOCM&#10;z3myjMhLiTCL6lRQSWZ4HOi8lOkGkHmfguTMluhMo8uQqJ1iSOdkKsrafJJckeQCJ68V4jtb15bs&#10;0VtexgAx/1TnrwA8cInrk35XNKKX/LS2ZBmxvAIiQpNMQK7XXNm8ylUg91dZw/ceBzEmUVDL3I6X&#10;glb4X20+SBALl+MSHXlED4BPQAxhjfmaG1aHPOeqc+JrOr3xFyG9fLPAZSigr5smM44Y1OSniHW2&#10;Figuyea+TmxPSs6qud9SsFxkxtNpZ7aL5CCX2x9FeAhzwINftXePGbwTvvvtZCx9Lr1IAsGc/eAT&#10;YhAa56YO6Vic+V4ek2rGkLl1a115T3qkwHknemYwOvKcj+yk9wHAcBwcb4Vg9kgxc4blsNTGNYHv&#10;+VY9t/XnKFDw9W2gt76LIEe4LZsDX48Gv5hM8owa4BZPAmnuNduWPhtL+nXjOo4QtSd+Up4NZodo&#10;VkfTxM0Ri0EWsj6j/rnhiliJVYaxwNxcIo1iwbsZnCSeSvpnUxkdOSSiZ2xsE/Ajfex7/CfPpyMt&#10;psuMgRRsz5NmDA3fIFDGoAccpZNm8Pa1PYGN+1WSZkjJDFIaX8GiG1peYFvMSZLBz36PQoamYJDO&#10;YfR8TOHO79DztbGAHUgs4kuUYQU3NgDhrs+Rjxlu7RHG6HEQ7KKoHXIGYUojfTCg/MbLAs/lYnrc&#10;G6M9KfLdtTPaBuUnyU4Z4S2+d9X0oLY/juv4ByLeU+RKkf1N9u5g4rlTZt6oPs0FoWvrWsoMkvcp&#10;wzMT8DRc3g5lweanRt9cfeY0uzwPg1hR44+ja6V9up8CUptTDKKxNoGB1sO4XVmo5uwcqRGzNx3M&#10;lRu5YOmDiGcuUhOcbfR8zP6TdHE2gVVOJuwB3K8m4JHi6stpfcvtbZkgxTHlZLtQljsX9MmObExT&#10;Y+OpCfT8wCXOcJ99Eo1dqHd2Bpyfw+Bl2G4LbDcw62vY60tgfQ2728Ludr2+9nvWMJ9+fqmMcBCN&#10;nQuPQkKqaiIBInylwzChejwkyQ4qsxc+SLKQMYJW1V5GWC5ekkpjdc0jPQcAAp/nySFe76JJAQvL&#10;X9b48CkxMTIGmFI/vIjFA9f2vQXGLtnkrrxnfdm309WK1rqE3e0bq7jWuU2XgWwQ+fdG6GQRXmWb&#10;y3bF+JLf7XszlPCtmlhl6T4LqCTD2YRyY5f5X4WqN3TYUIKfyRlo1LRbV83oz+r2G5iLBtWhJcxo&#10;0KBBgwYNGjRo8MmFP/x93Ad84ozt7vLR61/Es5+/+8Ld3Rp3eOKMBg0aNCgNNHmG/746tdtbp/2N&#10;1G5j7Ga3Orl8fLra/dKsf7I1u1sXu9O3v/1PuPvKT4GL/3GG65V9+thsfvB/v4b7H3yte3b5FVxf&#10;vW1226/D7t6w1t4bfMNXri9jTAeY4KVFbp2ttcYYf/oz77Qnl3W/EIw6U2qXMOkNcblLGN/mtAvU&#10;PRpGjCS7WdPOKEfOLos7/vPg0aKXMfT38rGXuWwdPgRnPvrXU71jRHLmmnEGLLEu1flx5trQg3Xp&#10;gmMfD+EpcLBgeCZ0cvf6qjNArmwP0MZYaOxjTu6cByIUhscarVdJ6lNFPiMMLjdQIL/U2uVqDV4A&#10;Up4oBGMJUHKj0YKPqgWszXB82h+4IKDCjwpBUu7oIbJR6MxxeVMJKsrNdD1NWi4EdPj32UU1bwdA&#10;eXrJBj8V5iUqFzQjwl3QU1LgsR6uMR5EVUvfJuOorX9JV2StJdkDxCI6P60tWUYqrwihSfYNM4FS&#10;G2dS5fKg2NvSXwAKQSeEXVYpzQRWkgNVxLZrjtGPlfEbEP/WAlMPAnSdp2wQBLuJkxC017TNBqc/&#10;3v8h50MBbQ0dUGcpWnakwW8UcoFAlD94MCuFNDA1Nb21OGL63LfH96LkHdN3QkjNJnjmknjwsWhj&#10;0t5PAqKOEPr5t/B/SRdse++dhW3yXv94CIJyNO8nvQ9qsbmc5VqyDVrFBSEaMqd0/Vn9moHbxw7c&#10;L5Dy0RQzkfPSHBMzx8dRG44+QL8zxRw1PN3Gza1xFEzPmpb8/DWg9Wlcq3sWgumGMiZjXJmEs4X1&#10;aowGzIf50fFaBHTxVMM6A9zG1RJnaMkJb1z3sbFG1ygZ3LgNQ6fJ7eUsKY/sIKbYchGiiULcY4gz&#10;gAdwzpWnNfZY6VmUnqyDBlvyqQMk2yLfdg5ykmnu1lwejxlG1IHvi7Uzlhvbv6jA94olk2ZImwr3&#10;fUK/Q9IMKUmGNr88aQZfl/lDEGSMljSDPjvifYOBkniE7+VLoW6CGgOQJM0oeUzmgmtcsLIzY3wX&#10;xmvtEXxIO0ByFnHzfLsvcN5Lge/ruPkxvi/Q25u81tpenH7OBE0GZAMyJ9q2vH7xfc5Ygh6t/ox3&#10;zPBvLghdssdL8fHUfUqy3x32odbhJ+IwDzktcDPod1Y+xh8FZdyAoMa++/cV2cCIx28xnCcw2y6S&#10;FTSJlRloXTSwZbTnyg1nJghboZpXLxIO/pP062WBZKdw/WER1aWg6pq5MiEDfJ88aYvJ5h/UnkfK&#10;Q4ntRse0x72fdtbnnzPca7inzQWXOMN/wm05SfIMwK+lMSvg/AI4v4C59xKw28FurvvEGddXwOYK&#10;2O0A2/WzESXRCEDPWBD1nGBYYpCp3i5pC2sEKfEhq8qLqtxl14LsORxGlpQY4QljYPmyV0yiMJrU&#10;LF7QIEuhT0lUYQlUHDen1Oj3pIFV4m9O4wX52ybcCbbWiu3g7RL6vTAvFtK1QsPM+GUbsOhSDRg2&#10;poTwM3RSAkYZaT9Q/ZAsEnks/XEMNbHKUqgpw3OgzXFksFRajAiPgvzM9FVyvjTJP9N9p8Z2g08a&#10;tIQZDRo0aNCgQYMGDT75MCTO+M3v/hEePj7fvvjC9cOXX1g/bYkzGjRocJNgTs6s3W3M+Tmw3p50&#10;WK0MViuLDsbc//jW6oMHFwDQnfQnZidv/at/6l58+R/vfPnV9e4ff3F7995P79r7D+507//8re7J&#10;g2+a9eYbptt+zXa7L9nOfgbAcAAUXRZth8uxFdhJF0mkoZ8AaYdWhS4iNAdi4w9x/UP6Ijm7sumh&#10;V4nbai0xgfu+GNTTyf6ZdjYX3XGnh7fFDmylMRZ1vuOHkEOZnTZ2+f0yB6z0UiQ+TDciufX1MNwz&#10;GFZe2AGwIj+SxpAiy+gSrEqOH4EyPAno4yw2fg1PMn4KCa3y98vSZ0BHGG+hOeAyJLnUZ0sc3Z2N&#10;yKdiUFs+cw8eIPV44fqJLzVvY0qAyWw8yQVqpQD2KQlUcgFZvSrXL5GrJD9wUO2SmQK/TKOTAcTE&#10;AHIBadl7RigrABqNePTL9COtYxLowS+nwS6jRT2ZJkmoRi9AFR7q+wJERok7T++kNXUSCVsTt1vD&#10;Y3OMjirAWKIebpNJ8odOhRS4XD1ZhgRHkSyDlUuiRxVJsyqXBYvguELlBmJ7PXzvn0UBciv2O/qe&#10;T5bh2zWprVRnvEx/8YQr9PvBA6Q0YWXY8+E7le8SWYKVRc2ythLBmH35ZkBKkOO+O+DBOXwtjzDo&#10;zYFm40t2gKtPy+IgH8djpH3BZObPI38+bmYxMjEIsoPjlwted795QDuHnB45xgC3fs5DUozkuRmc&#10;Rq2eFM9GyTDgbQPaJm+/X5sR22Fw4o8d7cnjoc4U0M4aq+xNjwzcFiTn6z7egM6LY+9zk5c/yzdA&#10;aEt4NEW259aZ8zRA5ANXW1aXRXxsXA75IwT/fAj2YnQoylBmYvX4wQkz3vDERZ0IyxZvqMf039hZ&#10;jZQQ7KZ0oAXp2zATdwrx03aGT2nakiMA1zbdzyFdiyTCU2i7AkjyU9pL5c6NSupDiY+y+LCkGRL/&#10;hql2CWpi/TEFcmdiS8cY8GDJGYS9kZY0Ayi/FtNBYo5+PMuTZvB3jVA2oV+TzqM0rxLtuXXpRzrz&#10;fGHK+baWWOg5SpoBINmv10iakagxt+xgfF+kt0A/3ja2Q5l1NDUBHz4XQPJ5I2y7N0g8B6T8Fr+l&#10;mR8ScDNIOwecBFJA+IQzO0nfuHKtrvb+FKB761Gfin1BO6/k87DwflZNckX0dr9nTfcjS1lisqnr&#10;cXBJMoguHWw2E+mc+bBoHgZcDe2+hpzgw9PYew6Q94wxg/mb7t/c/iyMO+54nNfjCvvKDSvgYAjO&#10;1UEjr2EqsgGDrh6Q9XtRx5G7/5lhd1A6pjgB4zI7sanZmuVs4KTdmT4Vqb3HeNTt8SUepcOy8fwX&#10;TxiWAxNW1xCZ7pMA0SSXALBawVzcAS7uwtgOttvBbNawV8/6RBqba9jtJoxuSKCR7P+sZdO6RGjI&#10;46qXSECR69w3hFd1NEnk+j4JsvKoKTxZYtxUICYXrryu65d813xfSvlrRm2W2/uMnhGPkAMAUQYV&#10;0RGa/D2EjyogG0yR7JLs/KVoMduzoA/C/mttRDvFQRHeLqBrVdB4k5pVsysUWO+KTXPbiJZzf6Uk&#10;iRgzfA0KrTGQoelS/DNmkGj1RhTbIpzq6GsDsocQfM+SIYGPuZxsaXDc0BJmNGjQoEGDBg0aNPiV&#10;gT/+7u8CAP5dS5zRoEGDI4TzcwBYGayB9erM4rTr0IU/u3j28Mn56v7Ht9Y/+aFZnZ103a27m5Ov&#10;fvb+2Te+/d+2n/ncH5/dvdhu/vz/+szuvZ9+bvXkyefw5ONvdVfrt7HdvYVu9yqsfRnWnnJ3DBh0&#10;BuhMf0PWHxOF5BkAP/2iDli+mTIXEdny3B1aVmoXPJSfWr5/Rxi9LGSPqzs4apdNxbKWS23EF/hR&#10;Mb9drjh27YCc/4Vq7+RGYaDJWX+lYw5IAasewRJzkptbk/6ka+PPl8kELfUQTtATxm8Ltp/19jFp&#10;NenVqfO3L1ROFDElQBnCHSlAfQUOEDCmyahS8lm8BKaXKSZPKokXEIGiAS1KQwUdpbXgwv4znhaN&#10;JrgTZzFHzgRZ5bKxSkIh98kFIaER2LgKEC7mVAIqrOO0wNtKDvVBdqz8GidOwTb+q5KurL/flGUQ&#10;bbs4SDql9NxIF9VJOZENBgp5eUMj1bVSlHAJyDmKD46ttegoG3BFZI5kdvhpEWSNFFBVHKQg+Jo0&#10;FneOVPAIsopXpfSXlEsyT61cZUhTE1r0a+/qxXY7Z5dAL7FjhbEm6etwztAC7bjf7nlh+28GctDp&#10;wD1H/JzaPdxsz7yWFk55kT67IeCBJQAS250/s7aKLC0JUsIh950C/S0H1YY63FyWAmG037wu9Vum&#10;KFF7guIk4auVSQk/eL2bCT6dBv08xwky3Pee1VLbuSfHsE5ehxnynbQjd2wDp9I1IQFH0l/oNQX4&#10;YJId8QmG2HF7vqnITdaITyf0L+4JKY9WhhxvSjKAB794k9wEOQWkdqZvw6a/oz75GhBZSvu1CLqA&#10;7o0iIcmFX+nJLb14Y2dXOZ156OBvaZvPn00Fw75z8wnkk5o0hsyzuLExSBTngRjL6fDwPU1SkdaX&#10;bYVD4kODTg3iPUCpaeX2TPRswfJwu4snZ4jObFmyh77vsK+RAidvBihDuM+lSTM4wzkY27NOT5rh&#10;W6d7TGVd+t5m4D/1fFsK5qflRwxSMEO1pBnE/vF8uQJMx+ybAn1ZQ+jJuFsTdm4wCZ+B15NzjTpJ&#10;RQ4DErKMDzPJAHJyuLjMle4StMQRHof5d1+i3TfSHoex5H/FArlUBIa50M45J8qiKWPI6ue5aoIO&#10;YYapS5Nl+P2zL+M4zEdo0Tws734OorEK3bdPjvTQnmUDSvbxvl+igy05VzASYnFnS+RGWAPr5X6Q&#10;3QuIcSq4bpSupLPrBCzRT5LfS3YCytgeqtvICEh7a8qz2YQhnm4ZvjPkFufTiD4z46DXw9Kdw8Hu&#10;GETkhp6HeTCmT1wLmkTD1VudABd3YC7uwtoO2G6AzRr2+hns9SWw3cJ2u2GOV/2cwETneuE0OJQs&#10;5puKCRRCm4oCSg6oEQ1paYKsSSDx4+LxO54RiNoRdJZvmSxOlNcS1ISxFoYx+4zeL8a2qyx3i9ju&#10;fKyVfDqGxhErY0VpeuHGda+DCvxdEPgdFfy/dK0Fea3pVxSyv/l8Vltr0g81ZiX5JtJwQduHT2dR&#10;s4rOpxmGFvbU3BYKKOX3WuXBGwrLx60ZV973SNFj4nsl17mevtZ4cj5o8qzBJwFawowGDRo0aNCg&#10;QYMGv3IwKXEGOmtOQ+IM991uV6VPIho0aNAghnPgHAAQy5v12lqcrrrz7sKsAWCzW203j1emu3+O&#10;D3+22nTG7G7f2p5+89/+bPfK3R8B+NNb1+uV3a7N5vt//hXz8Ydf7Z49+wqur9822/XXsdu9AWvv&#10;wWJle8+wAYw1xuzcD7BTsPiHcoq4J2iB2cllgoSVdKBX0oFIcgKpmjRi5PDRnWnWuGDToPihvNZO&#10;dKOYVvNlFR0R+JltchES95lcziN2OJj0VzrmgLQGRS+OePvJTW+oQqtKDjMUijk9Ko1Uo83M+Onj&#10;5FV+YViQZisnitDo1Lt95sSuu3BS5FMxmaU5uJSSVc7hSbsQ9o4D4Wey1EDGgaKw/NL0VEHIrWfW&#10;0ZA5ilRNlsGDiqtfKLuF9wj0v61lVZgnhThmiYAKgJZkqPDcpEkugnlpAgEkjt/+fSY3su2UguoJ&#10;qGhfQGAE8skZhasLjSwkT1n6WRR3gV4q0ZHvEqke4fQRieBhKuSYsvQvgEm0Vhwkp7WDJTjgRJMh&#10;JslEEU0XqU21cnlg8oMms5Bsdcmf0a7i34FWQnvSX3SVnImrguaAzOmnouOYghhiWgJSOqBlTK7R&#10;JqC8FjWhvUjLeEMHXCcJxnidBwS7siMOctOSZLjf0vecY7BFahpznyz+zLcjkLx71/QdDZRgE9w0&#10;vLUyySmuduDvUqB/3VJ87hzimezwv3yQtvHf7UDP1j0XwGRkkTX9PzSRUTB7HF25f8oCX6ODnp/d&#10;MOSk4aRtqNvKmJTvprzvRfkBtsF5POJkOVqdnHyggTBAbENocosDreu3AeSZC7qmOIRkgegxsMK6&#10;ag0vOROvuXh8/5CziaVnh9CVvPk55oWk4PicSaa5+z8xsUxKcJJSTDZAE3BdAE5ya3spSc7WlLtT&#10;8EkSaBBdyf3F+b5y6pRq77tnS6cg3gdPT5ohBXrQ7zerE/kecmnSDM5IlKFm9iskzQD0OYzXZeZZ&#10;w5zzbenMt3igXD2QkmQ4KL3fpjo6PSOCrFdngBP5IPatC6B3Ni9tfBI+7Iy0rysHNz8/wPlN2GMx&#10;+cnLpEXSYn3cs70XduK9Snp2PT3RsyQf5sgM7Tyz+BmnlOh3TM7sIXuy43BJKST0DmXquoQMQkt+&#10;fx21vt/ca/MwPJTngdkbi4TaGPD+91HTmff6+8XUZuu7DvePUbAjbTMra/qyRXIjWQNX+YCb22if&#10;gHgPAURzRiGXAGxWcugF59DJNoluj6bwshG2uU5EIfCPZF/4sS3wqRgNmtVMToQlkpLaHUsiLJfY&#10;wjCb0yXOsIBfewMAp+fA2TnMnXuAtbDra2BzDbu+hL26ArabPrEGLGBWMJGsHMZfwlytfTciBhAj&#10;JlrFvKkebK2NvcQeIKd4gVSOcx2U3HnTdpduiuvNqbZmXi9nyAFI5Wxx+71aopCM7pTWMjE8tLaW&#10;oqWMtYDwGEtUpq2d5GfAvy+CjC4p3ri2+eJVPd/mbaxFaNFmCo5/tDnJrkK8j6+XPIPM59KDiahZ&#10;hic/2NRkUiSfayxGPX2trk80JGkDkBvnAe37BgeBljCjQYMGDRo0aNCgwa8sjCXOOLu1PbnaXIiJ&#10;MwC05BkNGjQ4KJyfAy6JxjkpX29POpye2bOdMasdjH3y/q3Vo9UFAHSrXmadvPGdd7rPvPyTWy99&#10;fmPf/fFF98t/vts9fnDHvPfOV7rHj97C+urXsd29Drv9Irrui9biJEHAmM4Anelvy/r/TThx0/6e&#10;xhLgTsk9HlGF9OIlwrniQVYxxzPt4oDeFiM+h4ZQHeEwsJijozbGoolClMHllk4sL3gBIzlcuEeE&#10;pjzJ0ftjf65dMZO8R2ZYh2oHzNLa0AN1yGRLL1ASD+OCPCnRYVGHUAlXt8CQz84NqzepzX1QY+Os&#10;HPyeBJixO1IKngfYOKvJp1p0kHjwIKXlHC9wPhDbWIZiaLOmrB6aYmsX04RR2d6V9WJd/6trxZOo&#10;VE4MkS46uyj2yTLIRLj60bCjC7sAACAASURBVPpLerCgPgPk8UsOrwWABtM6/JPLZIcCc4qP/qqD&#10;YPhVS2yQ452S80NlSk4/5swjzmjUzqghWygcYbIMIHV0Ff12TNruIQO4+o4Fm61qIAu/6M/IGEns&#10;iFW1NrVGyg7HGiva2PJf0DMJm1gD2JVAH+Rd/l0LhjoYvfDvB6MfEanhk685L3O/iRCTSEdrysnK&#10;hBj5i1JftM6BIbdODrgOluTqEQGXw3OTZKTBHn2pWy7JyZTvK6i/Hi+nZNKbXPkEGRzXMfylMeTa&#10;OSjYEJiTbkkNCR6QNqzDvNIkYcaEfL1DYgxjTNJ2ts3hHUrTnp3jFvpvldSFjFvFBI5HDpqNNDp0&#10;wdSUtsE50LbBk/ovANq6e/zYHiNXL3lu2Fm1MF99PRk3bsK7ekEFumAwl2hmCFTxvE2EYxQoZvVG&#10;5+wRai+etp/gz33/RG8eKvEc3YvxshyIBqgwf5J5o/ZDaY0xNe83+T6C70KQ7ARJF1fZx++BT/TM&#10;81O6LedTOYWFbN+Z/GwG+80ZX4mkGT3uN6UT+WbAfe6TNEPbD0jvjvVL6iS2aX4O6TmpYeXqHO9z&#10;vp07jznypBkuIFoLKCsaPKqpQsvE9Z59JfciXCUrpJfHx3iyVIN+jyS4djpQpZds/vvPDK1G6o68&#10;mfLnfJMnRVXhLYGfxoIqs90odebIY03nFZXp/AzDI8rmaMEZsbZvF8+FBR09l4Up//myGaauGfbi&#10;4bt7adkGNxeIl97LBR4whpwJ1JYLrmOqPgOS0/rn9ejUWQznEJa9QsZvWQOe5mhjEtLO/ouRnCU3&#10;iFyWB3yAQw5p7gk6PGkEkOpXyfdlcgK1ifJRginXYlPayLed3hlEa7bAp4Lb31JCF4pLOuZM4PwB&#10;SGc2uAQX7uzR2v7TGFhrAdtFdGjOL4Bbt2Hsi7BdB2zWwPUluuvLPpHGdksq97xuOD9am5RNBulc&#10;oYQtrB1IOwUU1YVo7ozRzN7AdXNR+9/xTGZzLFQP2zGFWUvYsAdIoqAlQoiG5WwQr0Nkv8ChkaMe&#10;t6xUhu8942fek3RvJShI4+mZCrc5BT1JdEzVZDiALNOKtMuV7wCUr90zA1YvQyeL8VreRLZ5v36k&#10;M4Evk2SpiM94IMiIvcFYxaZeSuNcOHFdAbZ0vN6B+PkAEM5OqC4D0dWSTlq+r2twnNASZjRo0KBB&#10;gwYNGjT4lQctccZPH7x8z9juzi2zXtHEGXa7Mua0s+a0sy1pRoMGDY4BzjEc2+ysNeen1u7cKdqQ&#10;9+Ly/vnqZw9u7bofGnN60u3O7m5Ovvji/dUbb3+Alz79P85ffnlz9dd/9ZJ590evdg8ffnb17OFX&#10;cHn5LWyuv2277rOw9lOw9rbtw4zIAa2xML0Hm4FPpAFrrTFmuruRfqhoaKWJF+5zbrintKcdShZp&#10;nLXDDuBGxqzNW7GLNsnpBSh42ZYp54+Ts0ltcpYfYEp/uZoejIOcqcoNELTJ+8X+clvBv96jdAB5&#10;DoW1cVzPL0KlCSoVFaMli3Dfl3cAmS+H79FYEY/fP6M/Sl8aZZw4Cl0U5hIbAOnycrHLHdqqOMnz&#10;cZZ2Bs5e/nsPJFIGWU4t9QIag5ysLnSZk1s7JxMBme3HaKJvH2VoAtDXv7ijOF3sFVJPGHbLmURa&#10;jDkSFMS1Nq8MkON73zXTh4mTAbuENljVkR8eaYV/Sgcv88tpTaZw8hF1DHu/lmzx7Qv69UDJMihM&#10;SZYRteHLOU3F8qda8JYUEP+JTJbBnUVqjIc4NoCsqRr4JdPGvskyomeVxhcP1qa0wp2QrXOmOQA+&#10;fccIa8ttDIkOhu/cFDbsVYl8zFhf2os3CFJCqimJMg66hvNAS1ZEQUo0kQS0wHjV5cVOxH+sX0k9&#10;kneov14QY3EiGy2xh1aWS/KhtXETYAX7xHOC4DxpSb2etwyRJybMtUKDFlb0b3aB+64P/1coXYVM&#10;AMqcQKQSkEv4dyzrWgskk9E/M+PTr/nPTn4fAHI22sj7SyG396RO0e639C79TYHLG4N+QE4ucbPf&#10;t+PYkc2JNL8xMH2rCVEeyEAb9PXs+AIcevFyyTNyiTPc79J6lJsV3MwZfd/Ia6ESAGlfOlaI8BIY&#10;U2LWJKBlAt4LQJKznEcOmZAhhw/FyX83Rp1WIJ5ebTql7X6tLbq3rYgs68ezX9IMHwhyo2qR2vTu&#10;kyfNmNPGVMaV+k3LpH0hEM+hNTZal7BOE/hg3zM7SX7m2j0iiHhS2I+XTgqRnA+sANO5/h1O84GL&#10;W8lu2hcf8LkAm5/nzpYltkgEgcelc5zEphLKi8vcsbsFn8RswJvK3Rk6T6ovBWpmUSU48LJikEvE&#10;rdWdDSaRl9ETYmMnb840d0bPktUX3dkGRULWG/uDmwU5UDeaB9fdoY/HqIqd229umoayHF8A6BNq&#10;WKIj/CM3OSZukL5rzWK5odlVYTIqgyGfM7vmwb976dtc8O4I/0fdk++zZPYwbs+/bA2l5CAR7vRz&#10;It5x96l8imiV2QEaXmIyrCPX69LZn0twYa2FJQk0zGoF3LoNXNzBibWw2zWwXsOun8FeXQK7Lexu&#10;4yqHtt1Z59zEGZwuayaOiGjKCy51K8GTABX3kSkdTE9BM2ypzEhFrUMuLtQU7yL8mF1SYN0lvcMq&#10;CGMdr1DMNzDqqgKdJ79H2o70h0QMBQwT6awQKDJ2LtPZw/3WugR/10yOom1W/Vrm+HSJETiGF+T5&#10;LkFCib02ND3wpZZQTHuvR7fAmC0bdEmeVtcZE+aT4kW/Hzc/A0D2bEnER1HeoUUcxL5vcBBoCTMa&#10;NGjQoEGDBg0aNBiAJs54cHWxfenW5YNXXr5+oiXOcNASZzRo0OBo4BwIyTICmNWZXVnb2fMLAwBn&#10;2K1wvVvZy6fn5sMPzabbmLPzi133td/8p7MXXvmZObV/3mGzwhWwffcnL5if/8M37JPHr9nryy/b&#10;7fpt7LZfRWe/Atgza3ES30ubzhjD/hyT/x79AY7wQAvCEEA7o0vqFTjAyl2wFJH6I94BI+fMU4JX&#10;9kdN67SkusuMnX7lZ5SRRwh/fzl+2qGpcxzgF/vcsUI7eC126X2wgPCkAyRrwx8DiLwUakB1R9A9&#10;acu/ojFtIfwqB7/nnPssGZu0xMaLLhmXasHuY2V7tc3bpYxOyzGfF4p6y5v4k5dXgCRw3UyniSr6&#10;ysHYXzcr1xHC+nEzxzJ9xep7+knMIxS9dPSojsxJQTqJ5QZNiNJ/Ss5qNDAdIBfUivypSi+ujH4W&#10;kSXgRkJgFO5opZGFZO+qHvkVeP9ANATE66wlXQKUhAjMHnNTcSPJMriz1lElyyA/ucmT2NxjbfKX&#10;yg9nSkILl4BHpA3GJvH3tG0tGKW642oucc9BaEdFDGFtJWKx6XdOXxBeo2WiDc1pSqI5oArdTYWx&#10;xJJSMMmNrOE0kJJkOJDsOMnhN3yX5bN/18jfuS+Xe8+ZTgbpnlrDVfstOULedCKFMF8ZWTokqlC3&#10;Hsb0jtgGcEkxevlnRHrzJRkb2fdF6Nb/1jFlYxKeGfndRCePHD+Mga7njXqMWBYGvQQB/8pyQAsi&#10;dM/GJpPz4pxAImntiwYxToCxvWdqW6Z1JKCJNqS6SQINEDlG7BAVb4tEVsZrJzRMK2uN0sZ6RMmC&#10;RAO42cXj+wxJt0rlRROnIrZjaPkYcMFC93ySIUptJmpSGYQ8ASBlFoiSZri2pUMYTjxzAuEKQPX9&#10;1gw8JB2f4MeSZvAp5tt2Pp254NsabGPY2JYmzaDfbzZYj29EXdIM+iz3HlidqWOx5JPvRQb7Z2QO&#10;FyfN2Pd8W9onOjl5xPsOIN5vO0iSzpeSXWy/YQfyMh1Tc3Pw5+1x1TkXH6ZurUkDdKrNz8GA87gr&#10;Gz4HWRy9wdUeKZegmMyl58N8X2/cGITXZui8XJDeTevPGBkj7xkL3r84ORmXsWScGdqYuu7iXnpG&#10;O1Kiynzr88DtVCS68OfaHFeJrWqC1C9/pgF/JuCd4wu614KN7bhY3/H3BwpT9OEk+rFBb6XvH2Cf&#10;JEGWVjMJl9gYFtt/E+wNrjMTvpsBfDvlGu9Voh7c2m91Bbk1p29mzyVySxmLNvfHlcBuBrAEFwa9&#10;3eLOLK0dNrdObZ6eA2fnMHfvAdbCrq9hry+B9RXs+hJ2u410rJQsI5tEg9u9pZNIaITq7DDNLDDj&#10;NLMYagYfjxll9LE6BwKjlxCX2jqXCLge0UHJ3sHJIKTTUJTHpeQgxUEahVzUlwvCOHlxKUocl3J7&#10;XKsQcWx/pvKb7vXD2wVt94MlRzFOORK+NnLVgxmarO8S05nZU/d7cLkTah9x36cy/r7QtpQFQGmc&#10;2qviIWZu0ivQtm96edtaghNDhTW9bI50kyQLbsC2b1AVWsKMBg0aNGjQoEGDBg0YaIkzfv7uC3dP&#10;sL1zZrYnLnGGS5ZBk2i05BkNGjQ4RrAnciINs4IFTvqCpw9u7R5/cAEAWJ1ZADi9c2djf+ff/yV+&#10;7Qv/HQC2P/77e+bJkwv7wfuv2A//+Rurq6dvdev1m2a3/RK67tfQdZ8Rj7qM6QywM+40UajR31kb&#10;Ex000rMoE9VOD3FZc4uhcmB6pmO5iJ5hssPYKk401YLRRw5btce+fIJnxRLUIDs/0AAWLfAg53hQ&#10;7JJEClwFCtIlnU/p4oRUY4/9YbPHl98cLgROf5UDd+O5IONQpie+TDTp+6X4s2KiCCmohMtkaYmH&#10;yqHcOXHVcALQ6MB9X9y+a1fQL04O5HhBeneJF5CKpyIPCvODFGxOA9eB9D7VROxis21UkY3SsyIw&#10;gcf9ZAwXap42OB60DQeFZdhB5oTbJCZdW5teSvNg9NRpSGinGMICvdTSI5qdyj1cKRmtkJIWf0cM&#10;gip8gSvJmGgMZedKCmiiv+cmy9Bkj2u7uvP5USbLYPqL67LEZJnSJlCU7uhw6E9iW6cJeGJdRINO&#10;RDZh7WWDn2rSiB8coYmjTJbB15mXRZtUnb4gvebGlOsr1/ANwNxEGZK+OSLQbHZ+1uDq0jKu/+k+&#10;IfGHNfJ3zf8Wgx1J5XkOFw5SPRlvvY2S0JO7HqRhDcFCcR6zw2FanwQDgQ6NGyuS9rX2Ii5S5Ev0&#10;awrdkjYMFJMlY66o+0ZiTu+7Si5thZK+ogIEmZb0piQxmd50XhdYIMwzf2YmjFzQmbPeBxI7zcEh&#10;4oim7j0lmbJPAo1cXW9HDGSnzSmQzld+7omAlBqWGuXPaZADN6BuavGAVJ9qiTMAWc8usZX4ELl5&#10;MtasNG/SPKpRvqSf1fDd/R89d+vP1j6JKmZ9VV5CzlO8/NCg8TbFJ5INJjyR2IAf50WWq7DsJY/C&#10;JeCyLZc0o9cJ40kz+nHdVIC2n33EzDDGiHPra/3StoS2WdKMqAW2N00D41xbAiw93+b7jtJysSK4&#10;oFYpCUQ0z4VkV3okb4fgTsfr8zqKZIRBokbHmkrwMbFKDvXS5MNR+Q3J2P1A48+Y1yTTBKSmb43v&#10;M4qiyniLndfkzhpndZPIcETtHg1Qm4zPjYOFsobPBbWznZ7mtBF1j/n7lFl8a+Flhkq/BUDat3B7&#10;BcCg24mtcShykYY6R/XmVLlvTucLC5IsaHjPWi4L3cN4Tw7An8nMlRtcPyU6KzvAw4LTr9k61Bac&#10;i+/MoO1EtzH7enb30j7Z8TQC/YT6bq0I7v7leXIr5+sQkrdwORWfA2p6/bkGt4+i+6khwYW1FtZ2&#10;kdww5xcwt24DtoPtuj5xxvUl7PoSWF/D7rbohRwAmH6fxtYpSqCRo8OSiSO0vXZknCCUmQk0s1Re&#10;HCywnvebeeyfKYK2xNlSxXFL9yO5BF6+nltzhceL2O1VkmQ4oAtKv5P10s6fjFC32CZuXM/s3fTI&#10;WucTZcX1E7t1ydgPkhxFgCxfG7KcfJ152Z7A7Umpu72aNYMdr+heRvrO1nT1ivs43gTkzosjdpfW&#10;eYqBPxG0PWWJBDhsXdNzpVwfnOjK7e0aHA+0hBkNGjRo0KBBgwYNGihAE2c8fHy+7VZPHv7so18+&#10;efPV1+6edNu7NHEGANjtlTGnFz6Jxo0i36BBgwYzweysXZ2edLY7NWZlre3M8Lkx9uMPbtsP3rsL&#10;AKfnt3bbe/euTl783Dsn//Jf/3T38mf/99NTa7u//qtP4b2ffn539fSVk8cPv4711dvdZvMmdrvX&#10;YO1dWHvPwq7i21Djbq074zxNAPhzSHdXq16iM8+ZGt4xB0sawQ7etHNHdsmWOGSXumCrGYye4McW&#10;edK56wTPij2AX34kjgNWPk9158fZvxBRZOqURg6VxEXrxpMvO3D3zwsfpFcL/h5lPLmKSb5MbHcu&#10;erV5c+iGOOYljr5KN8FPSZZBRZ38NDooNQeJNybVLSbvAGYALyhqB5ocIBlCTqdIMlFyNKyqrzSI&#10;nMOLNoz4ktCBcxKwgQb8PSKZjMjhAOz9gpeOHhdBXhSek7GgtL7v4cMFEHAneG/wueorUf4UA0l2&#10;1AgmcHoRSG1VShd8+aW72ZxcqeEdqzljVAy64MHZ3OlcMv0BbUr1v9pUhaaAWB//yiTLqGd/Sn+1&#10;V/rLeIAR2QsCuwV/rtjpRQoc60dc275GymtSEh9rh+k+AD49UkjXG0iJR7CNJFXHy0RVmOuLPz/U&#10;PAiQc+bREmUcdO2mw5QAHxqc4H7T4D8qmynP+T4EdeXbtqEs4tO+owRHikcOVzo+CWepbi3o5yY4&#10;x7tPQ55J70RywLjP/n9L2pEg/1dvHTkKMzCXRnN7MWsjE4j2PaY6TFh8VX3tAzb6Vnv9Y+QTjTnF&#10;0VVziM0l27A88FM3PbPYMz7mPpTZd1l92l6pI7Ex2HfvGZ65NUttSSnQnvdB60a4uPGbeJ6oLPTv&#10;ZrYNEuZBcGYajV5hgjq7xzjg4lGgchBA1qG2RBJEaT/Gn429D2EeJYfkZK6ZoJNMb4sYD2db+N9s&#10;3aW+bmotbxik8wnxrNM9I3JUW056PKhdTU2VucvHFsazNGnGcfx1a8oE7jeg70G173MnX2uflLM5&#10;lPaSNGlG/7ZbE5kOi51vS0E1z3HSDAd7B/PKnRHeHGwm2CC/MX2eNJFP+5qHDxHPbitpe5vfB+oQ&#10;Hq2RUORwwHmcPxPmxebtJgfFVZzCP37/G1Aevu7Xu7Qfr3YevgT4/oTvSw4UpKqaNyO8IO1TWOdZ&#10;CP06/qNEUI4Rc8HVQe8PvZrSvU8ESTXzZxwk9S3wUXisz4PXxxJ/+H5CB/Hax/Wnyg39r497yYUb&#10;WIkMxAuTS/q1F8ozkhMUd+NyZhm3yxHkQDYpxUK7KCenepvbEJzcGU2eNrSg7OcZXDKLXlaZYHux&#10;BBpmtQJu34W5cw/oOtjNOiTQuL4EdlvY3c7rHN+uO2d1iTMkHVUycUSk/AlIcjB5O6/blqEm7AFK&#10;QrK5df0Smo4UE/20mbYW4lU5iUA2EQLzr+DDygZt1xp3Mb/VqDNEek0zoiIDrN6a1KLx7Fqz8Up/&#10;BEZrczHUTJKR24B6vnabMDD+1wReiTEr5SWa1gyP2aYbtS8LyHF+ZuPxKsDTOfnNeTnZUGnrXMDW&#10;rSS/s3uHtDIZ3jHZ7w1qQkuY0aBBgwYNGjRo0KDBCLjEGfi9P8Cn7r20+/DRo0cPnj14mibOuKh4&#10;atGgQYMGleEcwC4usp0xwDnMCnZ1cbLtfwOn11cntluf7p4+uGXf+cXKAji5ON/ab/2rfzx78ZUf&#10;2hPz5931enUCoPvRDz5lP3znS/bRgzfN9fWv2c3662a3e93udl+FtbfQn0Ct+h770yljzJA+3hcC&#10;Q4yUsdYMiTagRgrUcACtkjRCOoAzkx7rrRa8YJtavhcoN2h87ZJ5mOlZMRO0S2mXwSXp2j8P36XL&#10;7aJ/8alygHy6NrRMeEwvP2tGRuSCv4tANBj2bKQPkUb5BBWAyokitMudJMiMObdEDmPKZX8xB4Bs&#10;EoASF0gAYFJ6BmRaFpdaeq8gLwDj81CiC+acSS+brBuwMlU9Tum6a5fPyxDNrH8VGQHo+osSAnvm&#10;XlPlTMFLOT4nlRzlUwdeEz0DgCRwgDnDUzqRaA0oZNt4xA4zN5FezEXPcNUj2kCsHUBuqxRIAfyV&#10;gy1yNODLnS1G3xOnNA1EkYKiqsDRJssgP+l3/tvXmdhmDXD2BAsGkRJa9N+JiHXfFXajbdM+xICx&#10;WjTix8low33Xgp0OBtLaQylDTEvSK7zJhMam9lVYzs0BLRBXCuZ1cKSBaVGwCZOTDnhAOC2PkmUI&#10;Ksm/Z+Tvkm+aM40MkPBezh7IBapr46smgUlSjOS5d45n7wBwCTBCQgx4mrGZxAhTk2KIwQrZF2fQ&#10;bG7P4RzYI/PHybQJTZPIH//+NKwiCKInEj4HAMO+7dGvtha5tTdDogdlvridJPeL0Abraoq5eZOB&#10;40CZvWfQRGk7uf1J9FcISV21HpsbSYbOn7sJjUbVSZ3EmGL1bkoHA7FNxM/lpTMQKZHGGPBqkV08&#10;hh/SeZMckyWFyBmF20wcN1rmvwvrrvXlGqlxb3LEwPeAUrIM/kxbPnHvIfV5ILZxek5LmtHXGcZo&#10;4sQO0h6Ifr/ZIG2JCZNNKys3rM6+/WX6NYAUhMmTZrjXgy5YAehinVT6fFt79zlMmgHE+/ZiZpwX&#10;lyFwEyZvy3NIRP4Se4e9584y4raMP8cAIM7P0SRUmAWc1yifpePhR6IHMVeE/U6gnZ52+V3JPmtx&#10;lMkxJMglDK10zyAFqebibwGdBLR9ins2ZZ9De/B/8cXxaWHQ7BMON2alczU7Zjtrz5X6El9FczC0&#10;R/dWsRoPP8JapbJ+ktzwtmBsP9FEzvPtjrpgAECwV4DUjtlL7uSSExCZYD0yQcc5WLIdic4rTFhy&#10;f5QkHj6a5baW71KWUwZOZ1N7g27TdJun/4JP3h5tOKfy51UAjDGwA/1YuscHYM5vAee3YO69BNt1&#10;PnkGri9h11ew3c6vnTErnzjD9eUTaJQOPJZoypczGQQEkeAfZ3Tb0kWvGVifU7p0+5W8N/wTMSdd&#10;Eyyn9YqB5todg9dH3F737yFZY9ZwHVu1mN8qoO6nJcM7moCadJja5H2X5dfadznwdfBLEJJOCTqg&#10;aDKcWslRNHnm+VrYaPnn/MxkzACcgxdiMiraNF2r0BG1g6R1zt0pVE2MUoKnx9Y5Nlh4JdrQ8LvQ&#10;YtTUWYBo+2aPCf18aIq8wScFWsKMBg0aNGjQoEGDBg2mwh/+Pu4DYuKM09X6zqnpTvvEGZ01p13b&#10;PTVo0OATBS5ZRg99Eg0AcIk0bLc29tHDi+2DD409WRmzO7UAcPLyq0+7177+ffvKF75nzmB3P/vx&#10;XTz6+PbJow/u4YP3vmafPX7Drq+/ie3uC+i612zXfQ7WnvP++yNXsxuSZQw/HXL+8rV3ISqRpls7&#10;cK7iWMZu8zn67HxOcwIvClKwX7EM5VIb5FIx+9pMz4q5qCF1fKBlmlMNvTSRoGqiAPd9eQeQ59Gk&#10;j2k1fxem4FDKW00bY/HLQPo7YjyZL/2rI7RdGioEL+dkCb3XTt4jl/5Se8WTxdRKjCANUvJ61e4C&#10;o/sjYbJK8cKBEkRo6yYFSgLaVFVOoAKkF8fFZaNvGDI/M+8Xa2Pa8LpNJBSlzaWoZtor7MRKGobk&#10;+KP+NSf2ppR047mTIb4t96ldNhPg8oTLFOn92tGH3NY4cLKMCBVPS4QuBDvMTcONJcvQErEA1eZt&#10;6BipQZIQUXrPb4TXfJ2JbdYAG2QGINvk1CGZJlExFrArxL8JjYTgtyNJliEFFxyMbkSkkK41EBMO&#10;wnMfzcNez7wSplUiyLEXDzUPDPhaAfF68XK+nkcAWpIM95t+uvr0eZwkw6QqyL0nqCogrcPVFsdP&#10;woGCVIfjqr27LziHa82Ssc4BXHH4spQmTP/pEmI4U5HTeK49YOCMsaQYc20dTtNjMEbjhn70ushM&#10;4AsXGBnVtPO1Tyx6KusvBloSuB6VBTjk3rVxT85WcnMX1kNpw/M1mTXC62OnrH7bo5FPbdWasfWW&#10;2H+SfJLWVQtm0+oNPzAwhqsc2y6CzJyCcZAppEFJGFPBrQVCBERvDridNLbf39eWkkyOKfOfRDuz&#10;Z0D8XJr36Ll7NvTPTbSO4WUR9MtYX3wTVeD65HmBsWQZkdw2adIMHqgNpPsObhsdcmxa0gyQ33OS&#10;ZgDLZOfSEel7T2mvCqVOqX5tXM7mUEpkEFqkZxMsaYbTuaXOpsbObY48aUb0m50HFPurzL598ul0&#10;5sQzr1GRPxdHXp+Qt29fCK7ln8+XLKc8zMsUG1SRrVPt1P1RJfsjmmjFnf177PfvXUu6cXSJNA5w&#10;5qnZ2InOVmhDo4XcPmUS7XDbfO77M0G7o+05JJzP3ChwOzXaiCKvlnNq3lcJfCA9s8OBAU22GbVP&#10;C7mapb4e+VEO2ynZ76O3F5WXilLF2IQqbzFiLf5HXrRgdSILIlm+EuT6nt3ndETf7GATR3cMpLuF&#10;Mit7HpnIiZR+tHvS4ncS2v3DDYI7E6Rng/7M1do+SQate3EH5uIuYDvY3bZPnnH1DHZ9Dbu5BmyH&#10;ftJNv89hY7SsrwWYIxI0Y/e+TL5lg/IXo8Z40ONYYs3NMA6F2VhVX05sWLnZAnKSj/lAvlIAGxZV&#10;N3TNBb+IIjxeMVFIqkyt+jN9T6vwPK21S+wTJ1EQUTq0fV48OQo95GLyLDpHBDl6ya3z8wVass7+&#10;IQhPB+OB+jAVT4xSRV+P6C3Vb0la54LrXlFnab5oouwdO2gIb6P8bq/BTUBLmNGgQYMGDRo0aNCg&#10;wVxgiTM+6s4fffy57zz51i//7s529eweTZwB3AFwBeAZrjawF2ertpNq0KDBJwpCIo1zrE5tZ7tT&#10;g5OtwamF2Z3abnu5wsOrC/vRe3csgJPz1W51+8Xr7SsvPzv59d959+TuC/+1e/GlzfaH37+Hn/zD&#10;q6unz17qntz/Cq4vX8f19W+Y3e7L1nafsca+CGtPk0Mp05/oGpiuj1Po8bGwxsQ31vPkb9WASu1g&#10;bSjXHAX8Yz2ocDFUs9Y9uQAAIABJREFUTxSiDY78Hnkst7X8sFJzfHCH4dq5sTsrTzKLl3boyzk8&#10;FoEM4VlGl8k5OfNQiOaiIF1SpyzffInxczoSaCtLujk6LLQ+Gm8WujjhwWpczlikSxzfjQtO5qUd&#10;+2o7+07xeo0u+/n7gOcXBzUCTQ7g9Dy2noCeQIgHrns0S9KCR5SMmwf2FwW+8IzfvdOIe0xkgpEI&#10;RpEzi9F0i8Dk5QGSHXAHXyC9nJSc3WOa4LRWyLYB5DmI5qZMN327kgMRYRiDICc0skocjjLMVhK0&#10;xA+V6UcK6KYB2oBuZlAzqyXLEOQKJRPJjotE1MQ2a4CNZQSATBCXiVQ1d7wF+HfZ+YUHOvW0VGl8&#10;fpw2pRHuDFMl6VMWKchE4n4DItFodKS+MkaAmb4ODRo/00/O5xYHXLNx0AL2pYQSUpIMN/dBFhPZ&#10;ayCay2MxwAa+2Qg/CQcKWvC5pD9KQD9e8tdHXWIL16/g1GWHegMiA/2sejFsBodLgT58CWtTlLY0&#10;8EAoS5Fi+ofTrgZT6TgXTAgyhshkHul74CMDG5k9Wf+1ETy0X0vB8QUt0WxX53KrOgUmL8zEVTwn&#10;onTCsYxxCwFHA71awuMDL4xhxH0uSwXDTAVJbtSw/eJ9S2zLSnhw4DIsCa7pH8B/TEA/kdEga+kb&#10;IYshV1YaN9XXbhZwmcZ1tOZknLPHOX3OMUMk2paid7kgk86bIsPW6GbRavgtPheEpiRIJzkF1wdO&#10;u1WDngfI7Q+T8y+jJ82g+CbjugG2oecnNGlG2MXNS5px80H41JLgjDZ1g1uq3z7RRfSczaE0f9bE&#10;yUro+zQZWy+mTZlzA+38RrpPuSHQ+B5TkkKU6J8GStthzTBcIU9YA37lJYn8uZBcR6wA01FRHeYh&#10;Pr+ok1DkMMB5mOokx2NDTUYvwIFtTc5TlugKz8vLbM7cvvzokmYA+hlJiS7IXIhnGYIJM0YLS/cp&#10;3GyKaHL+ECeC096W0YeJakwHTacuRlEun9LtCCrZxINAkHuSWTCcK/R72SD395Gbms0UOpIQKAWS&#10;jJy2jgZhP8H1RxGdMRLA7NRX7qp9b+BygEyR2jbfMy3qXg+md7Y2rGBvKPuvKrpcumM4kqQZHGhC&#10;C5c4w31S/M3JKczdF4G7LwG7LexmDXv9DPbqGbBZw+626G2IVV8fhDOHNhdB7oAyZ9b4CrKOLwaS&#10;7V9kf6GcG1CfGf1lRBW4/80iOSCMtTBItkjgcVKPD0vh90PI3mWgKfZhrTUfqmhcqlJegFb9tdb7&#10;hjglbi1T36kB1RL8zff2vvEC6507E0zMDkXuJZUL2ECUXNj2cHHTwvkNEGxDCpHN5PZ9AiEUXedD&#10;Q2QXke+HPlcoKMNydlZvFIzJsPn2doPnB1rCjAYNGjRo0KBBgwYN9gWXOOO7Fp99+svuvQ8+/eT+&#10;H/7602/9p7+76xJn4Ay42lwMu6pnAPrfF2dXbVfVoEGDTzCcweystSfG4OQMwMaenJxv7cnWAEC3&#10;vVytnmBlHz0735xsje22ZnV60XVf+8Z7q3svv3N2eva3HTarbrs5sbuNsX/3N1/Gww+/ZJ5evmY3&#10;l1/GdvuG3e1eX3Xdl2DtCSyMhV1RDIwxO+Y74E+0rLXGmBlXssUvErV2RtoXHhd3nFEdiEuMn085&#10;O2jUHs9udz/UtLmzhFSCEx9B08Z1qeNEtb9UXTmANVmbMZKVHBdLOl9riSLKdaCUkwtfjXSd803S&#10;XsFD9LG/EFcRfNiP4NgChDsElX9qXvrnyvZqm7dLL4CR3u3ye0AA0aVx0tZyFEN79eYhp1Om0sNB&#10;Eqhkg16II9DyjiAvPPmULoydbLAIziMi8QDFiCMXEFRQV6TrG0wwv7Y2vlTOJcuoSica1NKjXPTn&#10;PHFHyGqYxPCu6oRSCLTACvpZsjthrVMHk76cT0MS60XoybWjOauUHUTGSefGk2UgpkdJ/HB6m9Jm&#10;DWDyQgqMWZosg9rotL1qtnoyxoEWOF3cpMOXKICM8NyG7xodcTqLvkueN4Z9ii8eHvZKlFGLz/cD&#10;LRHF9EQZ7ju8GgJSHgMp920w8qUymtqHvD8NPzomCnOC0/9/9t6lW5bcOg/8NiLzvO69dYssVhVZ&#10;ZBUpkexWqz1ot62JR9aPkMceeeC1PPBa/QP0D3rQM488tsYe9Votrx5oYImru92W3V4SJUp8SKxi&#10;ve49jzwnI7B7EAEEsLERGZmJyHNuFT6y7omMQOC5sbGxAXyRQ2+eBaQY8jkRNGIM96xPfJAVGq9z&#10;pBguvZ15chvr58rUlPxNjU9T7+6Tdu4Rgh4fmswTNl482sTPFz0EdyDI/zPekXLuEN3b5XMLDwXM&#10;zozrV4GWVcb6ybzxeCd4OC2LQ56nmueUbbez7gtiHMVi3TV1sEseeNP02KH51Q6S9vE5G5pG0Uvm&#10;rUKRn+wE6hGQc7kccYbmF0jIhKCbQXOKndts656F9o5kXgCUuoYwcgPbKzDHot+JCSXyI/Pm0ufg&#10;pUc4aD3KZs6GXy5L2jxRHtDdRZoxu+lPCDkGHUuaEV7v0q3L6Nqwc8pKFf0reqdEujIdR5oRKwo5&#10;b5VzT0ma0Y+3Bkx2PAzobM5TkWY84txlqt8zpYd5i5NC8ND/5aEYzf+l1FFoYxXt92JYBjQ9w8Ez&#10;0T81B/0bAa1/B/ecjSlMluSM6tI6V50vYdK+PgRSV0wRSj46TrIeGSQn55Ck6xMgtR+Onqfw0Nwn&#10;lj03u4vlIMgUpudgMWRfK5TxqS7sIJPZI3mNPCX6O6X/vIngEhTJzxlPGNk0xvfj+Mtjlw00jXDs&#10;KO4Hlz7RwIfB7NpoLMYU18Bh6SN2XahToHE8GUIV01879bWvk7QT0JAV7eBuke45ZQc+YTjfk/8L&#10;eDuZeahlJ2fGgC4uQReX4JfvANsH4GEDe38HbG6BdgtmO5TbqH6tvUk0dglu+FjIp/u52FrlLv/v&#10;cZFD1XMh6YUcBxDcy3X+EoPogutouXbyY9NEsbR1zmI2+0nXD0XjahOgyG+YGxNL2BzLt7VfD/P/&#10;Kn4QTW9n4jwaS5KjUEZhRX1ZDKxRgKXaOXO/RNSZNov2K2Xm1ywUPKGgDywr24Xs9ez+tYnwUX/O&#10;Kfdj8hTIcsG+7da3sro3O2/QynwqPVtxKlTCjIqKioqKioqKiopj8YeETwAAjHd/72P++z995/qz&#10;P/0fbz74Fz+5vDTr5+fm/hwA7i2sI8voSTR6Ao2LtXna3umKioqKo7EGNyBg7X4O2DKhYdOdM5uW&#10;zN3tmb15dW7Fu/j+7/5y/fLlz+w739razZfG/vIXz+j6+gKfffw2Pv/kB7i5+xE9bH6Irv0Q1n4L&#10;1n7EzLrPg8gSUYt+p5vzfEXIEmoUJY3ILB5oGwqix7nDBQWcsnIRNbe5+GDk4hgKndssQSLc7Hjn&#10;QztM5zefeefqmFzkVw6c6Gq8pZzlOdKIogfCJ+6HIhs+dtBOspaEJpdlE0B2QS8nm9G9nQEOh0aS&#10;UXiDg3Zo3d138i+bWJ6f0N4vhuRQQ2H95PuzXPzDWMhQNDQ9Ld9d4qDJ0vWAdCE32ZQ4Qx6mZKDY&#10;Jk+52WeBuhgiy1wPv5lFEN6j7XPK5UiEBzkX2AwVt++w6Cg3+0wl6bI3UbdFNwNP2TfFyTIyHcSD&#10;UlPQZOLS6mCpw2vaRroTH6bQyDKmqjOshkchX9EO4i1FxBInjHRAIiSCJfcySBMnUj8z41wCwQYG&#10;SZaRHtqKZQJAlixDO/DlfvfhHoEsQ15L+Tnp5lWtzcO/SttrMgXk5Yp2vYSpF08H2Wd3EWW4e09s&#10;s3HODt+HKAMIDiUpQ5g0c4H0eTw8xXW06+CPlr/wvSlSDQ3h17vV5+Q2qushYmIM95d8mdg9C/Oa&#10;ictLfHgoMhMmeXYIKUYuLu2Zlt5cZPqC7Olhc+XIMoAJE+rpdLVJ5EjAZiHXHpMJxnpLanapxnfm&#10;hfpxkgB/2Kw/7LIjz9DaLphDLwxNPxxLqrMvtHYPSTHCMNpB811hctCmH0BsF8VT0+Ert0441FOG&#10;C803SkObs+T8AdJe9/cRF3Ef89fN17IneeXLQX+Q7As+CGtGbWouyegTc8qlJQ1nkZY6wZooc2Ho&#10;B9uC51guO1pflXbIXNIMWZbH7DX5w6VOPPYnzQjjk3G7NJebd6edctR7bn4YzulKSU2YprsOSTNG&#10;20cerNhJmkHUT2Jh09wuObc4ia9iRxYy49V4b5Q7jRTiKNKMwO8w5sfFKeYFOfs21FGlbVUSY/qQ&#10;53D8Hofu9KBW8S/TnwRTmR3sKiEzSy8/ZpH4DACnG0rpfm0tZVGf5hOGHJvDevF+D9H+0mwKumrQ&#10;Z4Qe2FWtiqmcyOSRZZ1OPh3b0pF9dyy6gVtgvAzt0lyy8lp7PoEsWYbsF9n0ePzdC8PsxHN7RnS7&#10;Y1eBD0FuorIfVAKqUpKr+aMCP9zUUnsJJFPXIA1PtEDjWN8PtmVsIKeXcjYycdBLKbhHfajcIFZk&#10;PH9Cvuqj4Gyz4a/38Q5ELcxuLgJgtQbW52ievQXuOmB7D97cgu/vgPsN2Lbw83Ey/Z/QnzWLPMPN&#10;ARRDNlQFEuyS1vdMFNvfF2V1AXs/b8CLcBADcUZvFTGeFB0EFCn7VB8HRLGCtnf+tiyhQrEhgtPy&#10;F2lzObb5yOFJqHJtn8h3IXsDOElb+6SEnaGtXQPj/EzzJxUZZxclR8koLHXCHgSN+m1kYKFMOw9R&#10;LWBWyTVQ51PSPt4RYjGiI58x2c5hPzsy7tykOTTGvKMzDK+VtWA75+S6RH+echKEskxAOtk7pYOh&#10;4tSohBkVFRUVFRUVFRUVxUD45E8BgPHiH/2Kb37ywe2vfvKdu/f/l/90dbW9e35hzZq7B9psre3J&#10;Mq7gyDMu1puviOe6oqKiYh/0zBmeTMNsmcwFU8fMTUuw/e4Ts7k9625fneOXf01kVrw+O+/MW9+4&#10;a9/+4Lq5bP5me/X8/1i/996W/vw/vfXwq59/w3zxm/f49uZ9ur3+Mbbb30LX/gi2ewfM3wDzOTMb&#10;5QA6A7AEMPWrYtQvYvotMLQsaQTtfDx18K+Y432f+wdBc6Qq8Sd7DeTGg8M2B+SQc4L7xY5MFYw+&#10;5NwXTQo5jRclMgHydUtpk+WcyUm+CzjygbxzvFjZc879XH+Qr+ysoCOzl2n/ggveucW7cTFQf08e&#10;VM69XwS58paSg2RnfrhAIvqBXP8Ld/8suQtoqt0L1cOuQ+dwm0oUaPKw2MF1rV/4jCwxZjFGni2x&#10;WcAtIsp+73WgXNWV41eh/J5AVwDT7QuM4+muL0LGMmGWkROH3MaCJTaP5Ragw0NnUpcA6R6U3G7w&#10;cHd+sTxndMpChymSA0iBHI3PU2KEKI6gOqfkppJlBI/kaz7MzDiXQLApRSPLCPWJlAkespmc8RMb&#10;XcKDNnO+lly+jIEsTBHSnOzQkioEiAVGPJe3IF7T7mUFT3upoN18DGSbSKKM3PNHxi6iDO1QdmTX&#10;DXfCn7mztfKcbRhWmj3awVOZt1z+wjxq5cihN8n7DfH9SzFZhkZmwUM4uLyTGf4O8ksY41OgEmSE&#10;BAYU55zC9CYLMyGLWnpT2PV8Rxl2xlGgL+wc849OYVnkCBsWP+QmZCQevYO5SpCnJAoE8i/MiJ2H&#10;Bjjss3Gsoc279EG/Rf2kB+YnvNIOlzvkyDOmwkRpySmDGa6D58Cov2OdPbRR2PmWmm8sDekP0ObE&#10;QGpvhQOYwVhxc8xfyZagbSrXXwzMrsyAK+PXToBKU4uhPBdtrJ08DtMueYJtAiyKJ7OQnMNZKB/j&#10;cdOUNKPPpyCXCPIqqzD6/QS6jn64dBwf9iHNkAeLkwMkyvy+dGmccI+HDV2dh9cl0w71YNi54pEW&#10;UA7QZv5GxBogMAUKu7QPQZtz5v6eEJGaC3UVwv5Dqp/gWNKM3EEnlwV/J1NHPORZc/uX0lOJv8MA&#10;ZMc0XKDcF6tP4t8oDs3vFNyjlBghevtU8wQ/N3IHsBFcl8vBHKKIrws0/0ZUB05ElHlkdAbMH96P&#10;fVBynq5BG++jZ4cXbxbi+cOQLlwJ5kqD7F/pOHZkJjM2qBK9uwfMTjb0B6n+ITGWRHBjiuxTTjam&#10;apGHNLUxI9K1YaHUDOwsYx5hJWrx7I7fzffC+iqqRzSbgoXXgeQctBy0A+vxOO0SDFItpLNz/k73&#10;TN8v5MaRPh8MLj+eT+0nCp+/gXC+qb5JyZO79kvzDHDXPzcGuLgCXT4DOgtu74GHe/DdNfh+A3Qt&#10;mC2c35eIYvIMHCCn0cADddogD/EWnTu5dl6KRGGOwzbU/XHm4pu5fTRH5U/x+RxZ7qk+rmYhKZY+&#10;PhSx1xfd7yAVq7vn6jeXRlYAymKB9dSwrTXfuWoHBLo6528vBq1fl0K40D61zy0MHym4JLMoZlue&#10;GtJO9b6+Uc8tR54R6iwuUo19tNoEJjDIcm0dGWxL9G0RX1H/VCavs+o0IwTFGqTiMVEJMyoqKioq&#10;KioqKiqKg/D6JwDAePZPfs3b//r8pvvx5ma76i7Pt5cvzg3OAeDewm62F9yTZxj010Alz6ioqPj6&#10;Yi2uW8CsmNCCTMNA0z+yLdn7tiF7v7I3WxhL1P3VfyNzdt7Rh9/7rPnx//Rre7X+v1f3D/87Y2u4&#10;I7I//a/v4Ne/+m26u/02b28+orb9iLbtD7iz32e2L4mZADTxQi4xEfW08xStqhIwuMY42lwxU39r&#10;TrXdi2lyo/oiGxE1Z2QRB+XU7gjlcXI/l36Bsg/ZyG1+cGloZ1blobw+3JFfvJI4CZGJmkD0R71m&#10;eTN8vrDzePGF/SH/s2RTC1Qob7kyFibLmDq0DEzIv3hfi/v4TIqylt7g6+R47q7X8LfX0dp7C+wC&#10;ivJRuB4moB1gn5KHXByLbuxcpC5y/ZvHP84iCBcXE/23oI4Adpd9AbKMIeLoWXhLfu3Q3evV6gkJ&#10;DuSB06X6TW8UjrpA6yDhmJKx9fp8KhsTwpM4/UWhfCsbTE6gW3Ljjm/7sNowVZ2pLMnDQcUxhyxj&#10;ESSCAlWAQnWj7V+J1NrMOJdAYEPnyDLGDWSHk2Xk4n00sozc5r2TkWVI4QB0AVHsYPmKGqXUUbNe&#10;OrhEB0MjL3HX8l74+4lsKtZ0nrt2mCKrkHYdEPcn91te5/ZYgZzk6PnK5W06f3G4KF1/6EV5Rv3B&#10;JfU9YOxvFFyDBr2ip5eLL0lTzlcwQ7qnbDeZ7tSG0JmkBipy8n1CeZfyJg8hP4aa2AdTvrlTH2wb&#10;NW4+L6Gd5PugNvTvkivxvD/w0csTB3EuOT98NLKSGdDaYko35oiG8mH6RELbCIiv3ZCu6fdw+hLV&#10;0xPvbyq8zTsIsbNzGakcR2O+C79n+afU6uz5Gg0DDAHg8AQukkmPG2jF6z4vocnWdz4CBRkJFWk4&#10;Lw3znEy4dmT/CEz5lXwWcZrshPaLPKSs6hNK87/veJUj5ihftnKkGe5aZvOUpBkR4QQ7ooyhNDTm&#10;tWza2nxZ3Bf1J9eJJGmGnsxC8wyNJMPhxPMbX4NBvwfgSSHCsUmSQoS+xUPbWa75Jet3E3XEFM+b&#10;INVlKVs1HIqCsT3WObqv9VhCkZ1YbAovjc/wXtiP0nGiaN3PwTD/jGWJ4vyUSEaxFY/Rq9K+fFNI&#10;N7RxOHkWjMGAJifS7waMxCfY2WDS//EocodQJigaw3dDZlT2t0KF0LpxeD9nw+6dTObFnF3uh2nR&#10;p3aNI4xkLM+NSZMJH1W/U++XiL8QFL/VON6nhELF+45rYzFmurTU9aSC2LnuJO3TcI4DZOXpqHF8&#10;aj/RE/JrHwXnbw19pMNvZgY74ggX/OwCOLsAPX8J7lrgfgO+vwPf3QDtPdha9IJkEJIkAjN6mpyw&#10;TujDXYfyj8aSJApTh66BdGhR60DpiCV0woLlnmwjoX+0YunVQOP7B2eM0z699GHzXY+93grHqBPJ&#10;eIGyz2nrg949FguWOTsw+rYMhJtkeK3TFxrkF6xOALo9N5F1nRhlFIoi86t+g52S+LHtPNgeOUMo&#10;nNf6ZgwnOws1xiNEHdn+cgzrb2La9q5401EJMyoqKioqKioqKioWA+HmT4AbAFf/+k/QbNd37Xpz&#10;1626y6ubs2cX55sL7gxRY3iztcOczZFnWL5YmzrrqqioqJgAGWZgBTJgmHOGbclcP6y7V397ZgB0&#10;QVj73vderf+73/mP3bNvbpuLc2t/8dMr/vLzS3x5fWlef/Ief/bZj+nh/iNstz9E174H230HjPeZ&#10;WfedEFkCLMgvyYXfogMAMDMRhUvAUxsUKO+Hi2JY6HDplMO16AJLZnfErM0TWoDjne+5zQ998uTX&#10;A2R+/OEg1tMvuklzMSITHxni1VzRIPKxv8exUzlytpdYFJGbmoKFoWJM+WFZM30y8zhFpv6OzqZS&#10;/kLILcz7jdRyvcA9d/Ivylh8c/TUoe1SZBmykNqu1yk5GHcBpZVVcheQ1hcKbnSZIk8B0u4eZU3I&#10;w+RB+KMzOqEXFtGLQKofgUQH+gXj4G923C+oI3IHHBckPOjb1yTtG21eHcYCefA9PcBGKK43fCYy&#10;srIkWUZ2N96OMUXqEe0U85InhRbvT0OUE3om3AAcljNfnbvJMhaVKWBZuUogdckOfTI1ZkX6KXy4&#10;kB0j8wWhGwZZTzcgk9q9QGk3Sfd67CLhWBhTsuJ+n3SjatiecnxTBSQvIsi8QkCaxq50TlX+AHIz&#10;ITD+1u4XnXscDqnr3L3wt/bM3fP6leHLoh1M9ekF19ohFG8eU6qDZV7m5C0KG2RVhT+spIfgsD3J&#10;/SWfaXbPorxhcp6lkmKE786RjymbTcOUfyZ3ADwXfpe+eUT5liZQMi17lFzNx1MmbMhB6pLhx/h3&#10;kJdJspjM3NzFHHfpNB5nB0aqKYhnDk5KwlcAOXtVPpfQwowHx4NwTj+718Dg3mfNPhwrOh2pvpUW&#10;Yb5MYT7LQYzGs19IfsgqTeQW41jRh5+XZGjz+NNZWoLxK6l17dqzp2JgEnRLoa07mZdxmEPPXGPV&#10;QNELcTpjkP0VbyAr894k8TdINtmvHWQxE0sBuIYP+hdScgmXDwryOunyYyam+EiM7PtL66nSpBma&#10;bs35AUuXTTusOs75eKH5ntSGUus5yU9JM8I8y7lveK8PuJAc5Pw7mo9sQYRz+j5fw59gfq+RQkh/&#10;QVRn+7grhA8iekQ89GPS6whxf1/S7e/ik8trSf1B7w/R/ZKZ0vwCRcsdGCmJ5eH6V1wvj0FaAEg5&#10;Te+VyM8coohD43rK8xMJbc0yGdOYovYIbVynSxyRXyRZNKMupayFj/Y3lQ6Go8hQLDlMd0Q5dskY&#10;CnYgbZiU0U8Np8fCxaml79p6OEgvyTPUeaQy/kTPkszv0GF7F1ZrO6mAnxCET2us477zONKp/mH5&#10;5JMtKWH1RONm+fSdLtKIiUKCjF4fxeMZ+0yFeQzk7pj85tZC5fOvCMKPTblr39+ZB0KM4blpgKsX&#10;oKvnwMt3wNt78OYWvLkFtvfgdgs3MSUYpZqEYSYPXIug/r43X/X+W2yfn/t7ShKFKceRf6YMpkCZ&#10;jqmRTRcqd27/lErcFdRBtDNUmcscbasvsFcshRxUc3lR+sLO+A7NUiaN4m09NuauvjlFgFO0X/uM&#10;Fpy/R22mTDoz+1/1Tl/QPtmlT46JOpo7B+0crm+6MDRe5/dRFppXcabQSxAe+TShNKN0eDxxG3QG&#10;Eps+mshjLFI0wZM2+FfHZvo6oxJmVFRUVFRUVFRUVJwAv/hf/wkA4Hv/+k+wfmju2jO6M3jnvGm/&#10;fHFrz87PzYO5t7DAFTZb8MV6QyOJRkVFRUXFTtiWAIAMM5mGYZhhey8iW6LV/aaxH988g/0lWQCG&#10;zjtaX23Nd966b3/rh5+uzi7/3/bZi45W54z/7/962/z6l+/y3e037O3r79D9zY/5YfsDdO0P0dm3&#10;QfwClq8YbBIHWU+Q0e/z75P3nrTgQ6jypfHPQT63Es7SpBwLLpqK3RFyh0lSD7ndFUCJsucIL/zm&#10;c1L8w2HWMC5yaV8YOgral2oXIYzI3A8fa0XLLZaU2jWUk8NicpnrdBT9yWNH/R2LqS8OF4A8eJdu&#10;xos3naXr//lNd8UWiZbWTXNYIHb1gxzhRvLCEViY1Giq3fxmH5GM3JCoyYOM4/iMcl4Gio5XuY1p&#10;wV8Kfwfv+LzJOCRKybBbvBYbocJ7BTCnfXMHAMIvHMaysJDeAKZlZWmyjBBTZBmJmCjva0wRpbCL&#10;lKqwN2Jq80g47szjHtF11eIHVOWh+pORZczQSVPBIINK/TURZ+FiyENYU2QZmgwgJxPiUFJol5+U&#10;LCN3+Eiz4U+yOTUnDCSeB89y+0EmXokDypc499JpsYsEQyM0YZyonaYhN187TBFlpLqQomFGHpiW&#10;1ypJBoaWC/Tw1IFv7QB7Lm/u6839TxLipQ9IY3gANLhmdhBj+Lzt2FjaN31Ylnxc0xFl9ECUmYl4&#10;c89yGyZz7zwBOdaQM3+WMn1K400jbJgNbZxi/08iywSkB2EmbLY+JvZhANfmFPW7XbbVlC34VNGb&#10;QkygXgvFh9dHRIfzg3fDWo/2MLvgUdGHI3ZBhZALz4l1EL3J4i+N5+xFedy8s/xsHHtorsNVBUd/&#10;DpoAhWwkO1LK5XGwhtXn5BTl3Oy4UXTGKyx/UHI3CxLXTp73ASOw65WsMJ9oCCBZweHizWhfOS9I&#10;1C+nSFbIUTk4S2eso7iP+2sKpcmXXTPXedC6Myq9JGkG8Rh2zJ5+SLC0PpZf4NZIAh6bNEPmR15r&#10;WHyOGvoM5e8T2odT6wvObo/tv0DGjjxotpMsX0Yj6ogje174I/aog1mguB58Gq75BnspJY0R5Sxp&#10;QyeKT7l3NLRI4/5FGB+F1yeFlN0A4bmb45IY59eafp2LHPHGU7aTJWTZE7+D0h5j3wnqLvDRhcQJ&#10;U9AJOFzap4brG/t0RO2eNuso0JFllDLq8PlS83stD0Na5PV4cG/CTpH7ReTalg6Z+DFKcp93nojD&#10;xJHTuH7m+0tlz7rDAAAgAElEQVQ4li/U9FkdoNgbS6QvdBMQ2MPkyH36kEm+KX3Xx3GIfTiHKPcr&#10;RpaRg/Tnet8LM8CdD0Nnl6CLK8DanizjfgPeXIPvN/3vzgKmV2QU2oLaPDVcB86oW0nas8hemqWI&#10;FKYYqlz+pd73fyc66tGGEy1X5gGaPeaIu6Jwoli5eeD0eDIXmcG3SB/fMbDn9kPIiUsUVyEZD9t6&#10;QZ0m+2aOTCtsy6ycHFN2OXcvKuu5dt4RdKkBXUIze4+NUvRHaeNpZGkunGzn3Ph9EGRTFJXtTDsf&#10;tehWYv5AulwXKHeOXDTXvsNLSCcuIZ6IzV1xMCphRkVFRUVFRUVFRcUJ4YgzfvSv/gLUbu6tPbt/&#10;63Nz9uqt2+cXV/aKO0PUWO7JMq4eObcVFRUVbzLWAFp/SR0zbGNNY5gdkUbbma7tDG5u1l1DBNsS&#10;A2hWz9ruv/8ffrE6e/tnzfnZT/j+wVhsDXdban7+03fsx3//Pb57/V3abL5r2+330bYfUNf9NjO/&#10;Q8wNtDVYom5coCOMnr54B7p3m4e7F+MnGB+X/lrQ4IA89eG/3FqJv5cLUMIzPvxRDu+Nf4PgYrFL&#10;XxBzm48KYMED8kNEmHTwTrWNDyMWxNy9JZ3Giy/qz1jgndyUVChvCx/2zumPcAO1+twt9u54vxiW&#10;PPA+eTgdaTNHi4LuJWVh2Md1fBYnD7UvJAvphsr++VR3zx2EOhmBSlG9IBvdwW16YREks0EgG2dh&#10;Hbk4gYi0O5RF/8wCZBBBIg+Lk2VE6WcWX4/FHJIL2dzqmKLEeUqyjCj98vaftkFb0zNaV/KHtMO9&#10;MEIGT0KWkdPFi2/K0vRGMhDtNkv8fSl4uwSyEDjekDCXLKN/jjxZBmJ7PHfA6yTIfcFLI2I4KVmG&#10;vJbtr9i94ePJV+RNdy1ldYGxby7CPhv+BuJ2WOQLbMdhFylFqOv0TVo09L0hTNBv3O/wL5A+p8Hk&#10;Ccdxl/Zc8o4x7n5u7UaC8Gl/7DMtg5cgouGgCxCRYoRtm5Z+Uj/zEK/W3ge1/tSYGv7Wws4lxtDi&#10;1uT5DcGUCf3UyTKAdP7zJhA2HAzy/wy/R1l2/ZddkKDtZtWFlwMh76lMs9Rkgw0QuC90AooZWNKY&#10;ixMaDtGDYcYDkQAUPSi7BcbQYzmdXmW9ELIWo3bied1siD8J6kYEEKzrxlNaC0TXALpJl1N/hnHL&#10;xtzMbRRiGG7obojfzHxtTJJAxOjQNF8CsNGTnZiRHPehbCY098wHWyLa5NJkADxxutMAYGYG8wrg&#10;ix35OVrFJlamZbLcvU1Ag/36Uz8E2O4ZgLMkHT2jTNY+B7DKiL2PG8yXmM4TgVltxNh67qVbmXJN&#10;VOM4IvThw3/jOF1EyXVoVvuUiInIDvFkqkgWMrTf3G8CYDFocZ9GSCBAcOsi6RrJ2ImpJ/AgR+9S&#10;njTD+xGEv0kjppgipzgcYavLGh/vzyIcCYg93LPFzQbNl6HdXy4DGIVqvFZd8JFtmPoYtbW7yfpj&#10;J8fpGl70rlYXAVnGSW1VkvWQ3uvzisTnUZw0RpaRMvePhmZBaP3taUDzWxY9+5mZT7t7c9o2N0/Z&#10;J46ngMSnIMcWSnXH+K4P4sc+T5yAiXrg0caWQ8rjzVFzVraWGTlenah/hYrcNcxMi+locPCXxD0E&#10;fYrSQ46RHAy3tTFjWq8GicYO6wOFRradbMMpu+QRwM4idLns64CD8XPJMTPSAUBSJUuaWjli+CAA&#10;oj7gZWy4lVlTPcg+/BoRYsyFmz77GmF4Eh3mwSHSDWFXZ8D6DPT8LXDXAQ934M0deHMDbB/A1g4R&#10;GMT7/cYxxt/KTfAQj2NZXXQocj7kEnKxi/RicpjaMVgfbTgFsl/64LVop/D+VLEAQM5LNcKFIzKW&#10;qe8S/X+HzaDlP1L0ubGrEBZak8/1TQC6TRDMuSbl5FgsTAgz2S9VGdPaGUHgAp06l/aRURPGObS2&#10;lylqZxr0ctDORUkyHhtedwtDzRdRq+yCdmdOrgvosJxPkEJDMVz4juRfs7efgK1dcTQqYUZFRUVF&#10;RUVFRUXFI+Av/7cfAwB+9w/+M+7P7x+e8fqz5/f0+tOr5lnX8tW5aRtqNrzZXvBma/libfzsixrL&#10;3Jk6G6uoqKjYF2uAQYQmvk1YMbZgR6bBtiX6YnPeNa+TDab8rfdf84c//H9WV2//2erZi677+19c&#10;4vVvLravb87p9aff4M8+/qHZ3H/Pbh9+gK79LtnuXWZ+D9a+nXWh9hsKu/6LA97DHPndiIncZwij&#10;/Cy5uaXYwmrOibgjbvVxwY0AgUM8eeQc3+GjqD0wrPlPfyWsCBY8JB9jR50mj4NdYYBwJhdylMtD&#10;RFNfzd0/AcT5FCvXuarw9xdcJNBQeLND7uA64BYFh2SHZs6d284d5CuTyYVlQBYyxMgCkWxo8Nes&#10;vLvEAffcwm9hHTD5ZeSZ3V2ThzeKQKWPDJnG7v9Gm6i1TSKIw6sbBArlNddHFtIXPhmxcUAbC7UN&#10;7BrphhZ/MSxNBBY25RySC0Z/kknbLyJ3V4ed7BS7cRcmS5PyM5csQ9twPjV+nYwsw90Lny0CTW8o&#10;emRXMH8/EbxcwOLF0MgytEMdmixMkmWIzS3Zw0nD/xaBRoYhyTJOTsSgjUNA2v7BRhgpDgj+Kq/E&#10;AXMv5QypE0C2i4NGZBL+niBgOAXmfglWI6wISe+kmTr2mSAt8czdi8xg0vOj5mlQ1uHRz1ACRjNJ&#10;nzNw2DaEsS2IgjhkPeTjg6uHXaQYh7T3HHKMqfilnE1tEpvSG2/wRngGErVQ8qDZqTA5h/rqgcED&#10;tYC7MTgxo74pTBQN/kC201PB1GDaq0BOxQ2vkJtnuG2OPt1BP8xtiJM2WF8A6ijUwD33RwfCnbZr&#10;l8ncEmgb1iqDCGRBxtwC9CBO/wIgMJsbIt5ieBAVlEAw5gYw96zVFYHYNDdkzC2YDQTJRf/DAKvm&#10;Czam5d5yyyo0ItPuNIbIEjNZRtNlw8hXjCWg6diQf4fZ7temZLjP34i948iByQtuvk+AenmV3A0D&#10;zYZj/84l4eIhwwnzSpQQpXJwCNgGQmrAsDBs18lAnc1Hz7bDZAlkGJ1dMbGBnX0aYNUb+szIEYkw&#10;iJmMyegBS8TE3Zoftm8P56bGcAZETJbZnsG2L4bRCQg7GKFBa59DM3iZzwB7Dh7MLTfFYTRk7bOh&#10;D/RmSt9n1sz2IrGsLV9gJPxwWrPhMALk5SqH1IKcjoGDjBERHL2Pn+F4Ao++tOPUYrS2wmKF+Zgj&#10;MMmBMhrIkgAe1sz6cJJMoahqlzWu1DzFeRD51f1mpxh+dvl7lrQnPeHEMEL463Ten85JNGL7QHp3&#10;tbPwQ0TvyHeVOnJKwXmbQFR8+SsLGXcgbr440u8K9zz4fUwecy4FLUwx5PrXoQnlfBZHQMgqoMhx&#10;gWQ0UuB9iYJ3+vPfgPnKOErlDxfryzMj4Q37ebqfN+TrQdFH+xCiaH6YMnNbOU6rwyrSjpt7Z1/L&#10;YQd8lEH8BKFblSyVTN8lH94LihySpcSvZvQnEI07u/sLp9XbWyp7lDtXSVP2xxPox0M7+9wJa29p&#10;cjBNByyhl9W0A72k6tuhbjzxnMiXk68cyfhszFknLkwkMMaVyf8TEE0JT6BBbsrGAYGG9V2LjAEu&#10;X4AunwP2HfD2Aby5AW9ugYd7cDe4V3x8cTocyr1Qybl5V5ExeWqt4/jI40FOHq4XQf39wG7Voy3Q&#10;QTXy3ULl3kXcRVIdO3s9CJuJuEwf0dYdjy67bMB0zhsPQ4Hh499TM4ujC51beynQ3rm2crpcfjhm&#10;6t2itvaCZU4nt04JhkprCENheK2ucvbnIfnK3C8RdU4XzTCR4z69gD2tksGUmsMqExRGPm4/jufs&#10;zyPz5cq5wN6JZA1b9ttJG0uzswu3c8WjoBJmVFRUVFRUVFRUVDwi/ssf/QMAwD/6F3+G2zVtn2P7&#10;xbe+dXP9t7968axtzdX56mFFjemnqY3tl5o6Q5U0o6KioqIwBJkGbVcMBpNhdntSVw3R9rYzuP/0&#10;Ep/9+mpribpVY2nVWPP2+zfNt7/zqnt2+VM6f27PL1609pOfX9if/eyb9vVvvsk3t9/kzfV38bD5&#10;EW/bH6Drvge23wDzczBfALzy+zK937H3OBPAIDgPIREMMexAoqGd9N4TWedjkZUaxI5U4VSUvtTE&#10;57hrg8AROctsKnMZ8e5u5zOWQaJNMxTHVXqRK8paqeF/Rt2GPn/5WJ5q9c8LlX/xTZy5hRtKxTYL&#10;KdclF4My7V9wsWDqfk6zuDWy3EJf0Y12S8tAjuyifygW86GvCS19wF1+NXqBQ+25zZPjNRBu5Ine&#10;JVcdJ5CHxUl0fMTYofzie4k+3KULCuV1lxwUJssYyQmMlw/9y/H61zJjGZGECQWhfTlTOyhdAuqp&#10;/ijATjOorxIRT1SeQmOqjy/oMyci5MoRXOxFliHGnl1kT2ULoPS1hYhFRMJIdYmiY2YGS3XYQvaL&#10;UoxDyTJcNv2eHPFMs+VzZBmLQSNRAUYZ0XTSogjbV9vYochB2PShrspFl5UnLeBCcrULWruE/Vfe&#10;X8Se2B/RhkukG+uijfyR7tPbM+4vQTquKji+50+bu/d35KePg6L0fD4Af15XWlOJPWcGoSPEpBkK&#10;5BlgKWEMROdmxywVtr+0fj+VTm5eFz7PyeEbTIoxBc2MOsWBhlLYNYd6auiHY0F2gXS0CB7pv5Wz&#10;9lkNyjktpKTJk/GkOXTZgatvTmp90DctUoPnAQQbm0C0EdkikLkDYRM6DJmoI5gvRR6IjbllMtcm&#10;aHy2TNSYjTVNFL7PFjOb5j7RIETWktloZTWNuWfCNiIkMCB0lsxqvWFjtiBLYBNFS2DJwBCBeyKM&#10;vNAySCXTEHlnO50OAPCMzmHQ9HwqNJ+sos8iG7R9How5gOjCMjF3EXE25YgY9o67X1gITSw1GBnu&#10;CTKSJzB7kHcwU2hK9/fC3wWUFEVF6WABEMOqGiWXT8OAtQRYoDFMIItmZtaYH3wuJtqJOObBEGUA&#10;cAas158z+nqLkhhCkRkbxcBTmAw3td327mQc2DDIhWcyDHQNtvaiJ4Yx7Poss12R7c7CvDGIyHZn&#10;ZNGg4VB3N7B2xf63YbLtOVr7cmQigGXursjaq3B0Zdu9IHgqeQa4IctXNpI7PodFQJDDawDNUGEM&#10;RhPq9N4ycj6iUSdrFaPdYHlndENKpcz+oGEQDoNq4WGO0q+XjWIeqfpxHDywD4S5YoySEKQypJ0j&#10;etDIZU+CnC9jQeLUMd2hfpJ55HjQnRj9aGVHiR2e7D5MmmnRqbU/1U8gfGM0SLbrVmFCp2i6xE9m&#10;ALLhHM/NuSipG1/GYzKqvaf5DorZ7bJ/yYT2heazKJRZcjolnnPLlI9LIn/IctcwnvMjTJFfPmVo&#10;xJ2Rf3ggYwhGO69EwlJqX4dW17M4/ju+v7tdU79lqbmtk19tBhcmIBOS0yAN5fpFvDYWxH0K8mBN&#10;J4XDM6XzdUkIH47fUdHmNL5X2DhijA0LoOmvXNgngGi850D2T5C/1GgcL09QRVMHo3mwlLUZg7dX&#10;eRy7xcvz8p5bD80dsgbKtQvr9tnJSOGOhCfQGH7zcI+ZAe5cINDZBej8EnjL9uQZDxvg7hp8vwG6&#10;bU+2QSYl5FDlIhbY4iRWS5Kk7CK9mHQFiI4qF4OPyZqmcwthkvSiD6CWm7w61In/ivSRXFmL9G+p&#10;VDUbPfeeppQLKeMFyVHkuNv/CslR9DQ0UrdFUbLMWfKIwe7JbRaM7KJdduYh+cJiIpQjvQj7pEpK&#10;OaGni+jwLDHKEfP5KI4JRcXiXjSBybVricYoq68PywOCIj4hu7qiOCphRkVFRUVFRUVFRcUTwE/+&#10;zT8GAPzTP/xjfPn6rLXm+su/+fTj6x99+6NnbWeuTGvOAMCct9YRZwBAJc6oqKioWAhrANv0Nhlm&#10;Nit03Fg+6z3RbEG83TS2a1er168vgI+xtS11q8aad77zuvnwtz63Ly7/GwA0t20DAHZz2/Cvfvo+&#10;f/7Jd+z13fvY3n0X24fvous+hO0+BNv3+q+RSfelW903HUb/aLj8O67/8vCVtl2EGtlD6XMrazLy&#10;6fs5B/fOtI/PnLbpIdpIFtacy27gP/dfCBA46cG8wyPB7Mqfszdj6dMtxUkCZB7Dusj0heiVXBkL&#10;LvjlDjMX3GCS+xouBuVyCB1PsYX9OV9EOSp+IFtIbfEp/O37wpyFwoVQcJNZ9gAk3MbguJhad8/F&#10;sdhGD3m/GMI+bJDoBlV1us0YuXYXcSzRP4AF9OQQrVsg9oNBfD/cFOXIMnw2g42oU4QJJyPaKVUv&#10;YceQHUTeD5tdHXaUeE45pko9Wxi5LyKGf4GMGhZVMCUzi8gSoPephfqaSBipzlB0ycxg6aYVUgIu&#10;U4wcWYYktQBSsgw24nd0/QTJMqSMhNcnOfAeCoImFOE1qbcSe8c9S2RJE7ypPJwIU7bzG0CUkTu8&#10;kTvgohFlyP1P4dDi3xXPQ6IMjSSjnx5Rkp8wXlKOozL69/rDjYPcEPoDZy5BAXfYJbdZykuVO4sq&#10;2q5oS07ZE+FviV3kGLn4vqLEGDnk5plvAlkGkLc9JsYdZmai4Rz7niNwkYHan6HvCRKGS7W6D2oB&#10;Oay4VMdYqQuDEXDPhjZBggSiVzyQXAw9cAtjXoWlANEGpvmyLwcxmAlk7kHmPkiPrKENNWbDDIIF&#10;DBFZZqaz1TUsWlcLZMF0tn7FoG6fcka/DUBskp7e60HJ9EPEZEnr9MwgkyW4sET9QXgOw8M0sNyd&#10;o3VkD0oxMrxyxsUxgVnCQDO9IDMkeczP4YrAWsP7kGZYAIaYicAWBrBg43qJOzGzL3mGBXpKBOrb&#10;qLNEjWE7SXyhVxCRYZucfppAKCNx/MwgMgSyDDYHGMruvV6fMXNHxA2x6bLfacxkMQZ3e5OcjOHN&#10;MaOGBbgnkGiYKTgj3+dr0B9BaFDwN81V2DaWOvT9zP21MEwN2ZGzYvjL5p6bVUyWQ5aAtU3qlQxT&#10;fyzL0zWQIhPElqiL7yeBhn7ilY41zPbhBVle9SUgS932CsznxMzWEFNnz6zlC+NZMuyKGOfDOX5m&#10;ay/J2meO5YzZXpHlM/TiaMD2Gfd0aczgFTEu4ESVuQHHs444+6kvQYZyZ3UZgD+g2Csoi5FLZpe4&#10;5gfzYKTvox5awZNx9OOQPBx10OHb0pCH5oBYrSw1bxWNKQ9TOtcYgIQ0wx+2HXwLAOYdytQEaA5R&#10;STBnDGdebg5zUnI3Ma8DxrQjyprc6yV8InL6L/JXfsof9q5cZuZAc5aV9XtNtU1J+dB8qrt8oNpz&#10;Sbj5JhxkdpBl1g4kjn6QvvL918CJetKb8RGATD1w2o77tKnvLkEfDZcHjofsiLlOOHUv934hoQ2T&#10;iKI/gbzJ4sh7A3JEsHKsTsbxXfUT6WU5AM0pf64NKPgbOmjDtnwCThQe+meO3Grh7CVn78O+uzA0&#10;HRXJmeh2zu5hZ9lmMjmb+Cpnw+XWJgrae5II4FFI4UpAEGf0txxxBnvfOADQ+hx0dg48fwluW+D+&#10;Fvb+FtjcgNutr3cyAy9p0F05mGxqY1qR8flkhAJhmhTbi9L0CscCrXOWMJwWPHSds0HUPTHSVpe7&#10;PEv2kcdoa29IsVJYBEaPNiiXyJbQY0XJUXbkNBMgIpOfsFWPyxwtUuZkUIJo02hBEYiM5dJt+8jI&#10;2i4cPJfmXcl5FQubnFCuP+fIMiQxirrvURrWGPN4LBYmy9DIiibVkqq/kAlc8aahEmZUVFRUVFRU&#10;VFRUPCH8hz/8/f7iD/4dvvn8ZffpX529+vzf/8PXv/sv//zZ3fr6mb1bnQMxcYYjzajkGRUVFRWn&#10;wRoAGuGdXAPAimHAWwDUGYYhst31yr6+Xq2+7MN3loiGPdT87g8+ab7/O39Hb7/cNqu3Onz+9+f8&#10;xW8ut5svzs3rV8/t5598H3e3H+H+/kO07ffY2ndh7bvM/B54/JJYCOo3glgAFuTHBAq9qd69pxFq&#10;LLI5buamjWR/htysUd7xPvWFqcnFdEay+D8Wo5CDeFHChJyzO1jAJyVo2DbaJpdSu8FyMlh8oW9C&#10;LicfL7wItOhXAdJFXHngbpIgQbwjD/ctIv/as6PiR2YRVyz05dSPXBRk0t8vgYWJU3KyMLYpZdfI&#10;5CF2LY5iWJpApU8EeqOHC5SuIvotLaNcuDxMjVuF5QJIZaPwGB5v9jL6xhC/bj7qLLnpI5aFBcZM&#10;n+FTyAn0DiF1gFw8V0VqRjxL1E9OpxS2/7RN3OlG77Ta5pJlLEq8Auiy85Uly1igHBzb2ceQZUQH&#10;+oO4HpUsA0h1sbsnNy+dlCxDtnPmmdzvEcqQfMVnf+olFtdh+ifC1OZfjeTgZEQmOnKHPqRN5cK6&#10;32N4J+tDfGH/CYoVbhYP70XmLqE/00gZ0g4fR2AD+ecuThduGF8IQHDiNPxoe6+a4nhcW0TfgVfa&#10;KWqx0u2nyY3P6450w3u5eVxO5r5mRBlAoDHE2L9IQqMOYwQnWfNfAI01nQb51tAnGciwErioxj5B&#10;CC1G3nmCqKyQ9IQUPmYm3ABkg+c3GFkXCMa8BrglJmICEdGGie4A9PQVoJaNeQUzzIwsiBvz2pFV&#10;GCbiBi01688RkEdYJgsywVF0gAltGAY9UUDEAEGGLDem9YfYjYVhIrZkInIKZtMTUwBmODTeUyJS&#10;A0TJgi03pBFVhIffh9MNrBEedABrRBU5cL7jsyTYiJ/q8fSnAi2YCXssD1rfEY4dGJl73W8JbBi0&#10;N/kB/Ht9T2WeqKMpjO8a2N6k3BmPEdc2Q1lSocAQiEHYg31jIKBmBpMnmznQcHfnmHD8xIYtMYwx&#10;sMxshr5PotNJkzmEe495WPxhIidKxgLcGDadJXSqzidG5+PtYwAAbgDZnzqEZBnur8RAiAN/WlhD&#10;orYsYJpbDKkTWaL16hWsYRiQo4ZoQNYObWYYbAfjh8kw0DVo0Tila8ANd9y7lJiIbdf4euzrqxmO&#10;MxO6h5dkeQUiS9aeo+2euZDg7oX3ULK9AOwaBAvL52B72Y9jvIK1l0N8hsAXPNIMFenZNIhaPyQ6&#10;GAbZgUeFRonsjWu4dSb3fu58lHAXhQRJFIc4NPPCXtX8GyXnSH5+4co0+gYQ/B7nI/DndMY5hMu7&#10;7gMI//rIEPsMkmzt8hX4OhgawXDqgziV+U5eHrzcsAjg7NrsIeVDxCb3TqhpeUb4g6A5I/bxX8mw&#10;YWYLNtwQrfRlRQe2j04iPXC3yxc6te63yMHcEyBX5vir364ddB3bH1BmSP9LGE/uHC+ArN6WyM1r&#10;y3QRKduyE0Kkosl+7v0SciAUFaP8uLILmqGmJJ3IEVEyxviw+/iXvdoJWnxW+XN6S+q9dBQorIAP&#10;B+UPCJ/CR5+sK1DcDIumLXSUvKc2W5BvWXd7kbXMWQ/NuReO7ZuMKG/aB4beVDg3EA31x8M1M/e0&#10;hW7Mbxrg2Us0z94Cdx2wvQdvrsGbW/D2HrAdXJ8m0BivkxXvmy+4vln8QL2WRmjsOMeuFg5CheVk&#10;sYBtnSt3gTFoyhYDkLUfXP/uh8f83ORgnKKt1XEJwSTN5YWF4s3lq4BiXvqQPcKJeD6thDBIsdvD&#10;+I7L1EJ6HJjol5huyv7lIMDOwPtjwXnnaPNNE53K8XgfAp294PaYzar3vSOPI5TKSvpT/KOFDakF&#10;9fZevqDcBDB9G0/C5q44CJUwo6KioqKioqKiouIp4o/+GT4DADDe/b2P+fO/urq++K376w346tKs&#10;n3Nnz7k1ZM5bCyAizQCASpxRUVFR8XiICDVMz2vRMltuiGCJYJhhidBdr8yXN2t8/uurzhLRqrG0&#10;aqx5+c1beue71/jx//yL5mr1f5qr5x3uAfvTP/8mf/HxN3B3/ba9u32Xbm8+5O3D99G1P0DXfQDm&#10;58x4BrbnSPYED8764Stk8IQa/VmBwe04rnYU2cQgnYbCaZ7zKfr7uU1QJbzgUw/jQw7J4U3l/eIb&#10;5nIbSU5FZJKrekbsNE5OtxTK38IkASIxxIt8mBTbdINKrrJKZI2gbnA4NtrM4jvBLdzG693++VDM&#10;3KJPsU0vmtwvcdh9upBxM0Nc5zZ/lNyFs/Chul2bK4Hd5CkyjsUOsOd0QtENd1pDA14BMI86wHd9&#10;uQFgwXHLZ4fT+oiSOpV8xGMfEycbBORGAY10o5iMTJFBFN3wj0A3KOOg1AFyPwmCvw5z4imB3OLz&#10;gmQZUTLJRgKaNin6l1R5qWQZ84Kluyuk3bKQ/cLhhpPxOiW16PM0hyxDxquRZYy6qKBNopYvaH+p&#10;ixeXkSQz0O1REs8D2QF0sQDS55EcJUYxUnkKn50IU3OGqXZ5AmQZgG6X54gy2F/HZuwUUQaCsLoN&#10;58KPQhB9VTPMOAGeziIgxQDIB8ydb47OsIfxDhuOabgm2XdO0U5aPw4xx9aaQ8jyNSTG0CDlN3pG&#10;2FeD9CfjiTh5APgPgfd3vEIbth9G5BUhRu8G++dRjlNrirF/1oMkRgILArAFYTvmi7YAtsNzAzJ3&#10;TLh1PRBENzB0g4ELgg3dwDQ3zEymP+p8R03zJYCe0sBQBzL3Q+r9wNmYTU+8Oxy5NmZjaSDQYCJe&#10;NzcE6tzu/r7y4gPchmm8R4YBa5h7AgpLhsGWLMhEx7otYIxQMyP7znjP2nWUFkDoUkIGEgfCXQAL&#10;AJbh889WMYgBC8NGHkznKE4eKhGOPEOLJ0F/DpzCa0as/sQLu6N07xpnHHl5mJWlioqKE8MAxJam&#10;KBu8dU2GDVs3irHG5WOCv0zMRhhg7PQO9dQxNmDVmCTa6PW18QRADHCLhk1HYWAe/jPoOTfMkFfL&#10;lgwx99qyf8gNMRrynLxm1UQ0HZYHcg4Q0KyvyQ/PfaXBjcNurO+HfXZ1Zdt2ja69ICJLQIO2O7cN&#10;2DAbtvaMvJ6168GQJWrbbzCsMQyybN8C26YP0j0fimWI+XIwFgyYz4baaBi8BgDiIeNDpvryhTUa&#10;EEUgnatemr4AACAASURBVG65qXKo891sbZgmx+PPYHCn7iQe+Kz2sEN2kWWUmMsGcTGRP6wufQTj&#10;IYb0sHrsD8jN/dODSi7cWEekhsnC10FwSx5ePSFpRjKXk3VDgPS1AMJ3sm9mpfAGPhn/N+NyOB5h&#10;glqG5ryfQ9nMyrOi7tr/LVQf8fydxZMgPzP9pIv5UhfEVF4d4UGqw+J7Tg+FcUrSjShN0c+mMDXH&#10;jeLaXdQJzOkbWmbD31ofKNUvwsoK4o5m0Y8rc9LX5pG0/Z663hdNjvZhmKmxNXdf1lmu/Z4KYhlN&#10;Dp8u2fwUN0HUHCdBmliot3J7jNxvaWf4OKZkcMpu09a0fKRlbD1pF2W/4v6mg+IRyBFnuL/gfmpD&#10;xgAXV6DLZwF5xi14cwM8bMDbFs73TNTvpej/P8RTuq40wpQiNr43zmNEREHQhyx5M7dPpwQK76kC&#10;dFsMENVBsU1AQJ4ko0QfkfaPj7tE2dVG7O/5w/25NpTvFpwsLHnIXmlfIGj7DLGCdji/rL0t6nOx&#10;9ecgnahPa+081Z4F2jonfiVEKEOm4MZc57dQCTSEXIfztKPBE31uyQE1m2xog2QV+/HQ9lscG2VG&#10;79JoeOlyrW4GL6i/Kh4NlTCjoqKioqKioqKi4kmD8Mmf9lcf/Is/w4rMbWc3t9jcXpydvXjedeaS&#10;W0O0suzIMvybA4nGY+S6oqKioiLFWrmzNeD1qrFbO3j+LAj39w3u75uV/fKMf9OSHZ6Zi7PWfu+H&#10;f2devPwFY225eaD18JXE9svPzvjnP/uOef35e3Zz977Z3n/A3cN30bYfcNd9QNZ+APB6+BIiATDR&#10;wjWRhdsQT8lS8ugSZ6Zhg+KM8WXfxf95j0s4JHMLGf4LNKFvNEhqV8kX/1LGKYhMIB4l+y8y6S+9&#10;UbDYok+uEd0Ow1z6ycXMePdEro1LLRCIRZvkALNIYy5Bghb3cRndscnjqLhlvEkh479hF4nWR4Z3&#10;1FO9x+ZRbHZZjCRiRLJ4K9aKkmJSfsF3cVkACtdB2OgGiSAkxBjiGaB0f02YFsLiB7T1ryYkG9OD&#10;w+v++SlkBBjLvfThVI3hwSGnQ8LzLeHi8q54SkJukluQ/EH72t8csowoDn9/N/HGYmQZUaLL1VeQ&#10;MFJ9oQjUzGDpBgZp1C2wsWFIdh5ZRioHALJkGTKeHFnG4hv+5Qa0HFHDSRAZ6EgFIrym6eDhvXCY&#10;U+Uo99Ipy460zjUyjMW/srUfNPsZgJdbbfN+rPMwNmfUP4I0XBW4wET+nv8L9PcBpB8cJ2/j9e+4&#10;MYnGuCbkPPcBcwb8IRZ5mIUWHpfSzIj4tY2WU6QdObl6NF3wtNAPA/3hTSDWFu73uGnYy6U/ziq1&#10;yc5e7FkS2AiVNU5ZDi3L+OYQK3XuB0A3INoSYBhoYcxrEDMsDAzu2DSvia1hEFFjPgM3WyI2TOgA&#10;c8vElpgMG36AWd3AgMBEMHTHK3OHDv2g16xvaWVuxxoS9ULgyNhkSyDjt1gSABt0TAqJLXw5yfS+&#10;wmaIgk1EZNG2VwgOYycVSix6RXAWmomADiBWPUmcnNbWWjx+01owCBbMBKMa2kFgANSxRUOGbU+K&#10;YXSnVkKWkcRlAGPHKePcISbHJFRRUVFRALRTxxiAwaFeN+JvGB1ovGv79wD058L8lEvGQWC2QNPA&#10;2s5bjr2a7Jj8mGRAnUoUBBd6NLP0YQMmGMOsISLLbBvTDrPLDuerex8bjwwWIxEHAOBn4IHegmxQ&#10;L4J4BMxge0bb9hkxLNCdW+4uQWSxbS+Jhj3X1l72L9gzdN1zIrJsu2cAnxGDmPkZYAHGGWEg32A0&#10;QGj99IaGrI/wFvlf3rqxIIpM/AATBvs4Z+rNYnL1PVRjAXtczMvc1GScq8gDR8Gr4fQ18heNgaRv&#10;wfsYgnhyvoi5lqF2SEY7NLM4ZHKibrzvbMJXosaTQ25qnzPQpYugGEJrNkxwju8h5/xI+9VROdxh&#10;C5bwkvSlZ3Fvmgwfsp8Ffgbpi3iTiDO0NcjIPxwcYqawqQd9Jn3JUT2wOwiJhJRmjtrQlgs0spvj&#10;q1rKdU4IZf8hcX8q7kMgChdFJfPwuMiRZWS/Kr4r30k1s17cnWOqeymn+5C5J99/PPTF14kfTuKz&#10;f0SMPUwvY7IOFl4DUV314fWDunEgSn9PraUXPlS/yx76Kra540z1ZBn9D4B5IM/gMdz5Jej8Enjr&#10;HfB2A2zuYDc3wOYWbLuh7s3gEwfC/nt0b84RCpRwTUnjR9tf48NCV1nafpoiRlN5OfdRTDkAJ1Tz&#10;MLlS3y/SR6bWKI6GZvAHDZXVAScejwquJe2yuXN6b5e9fTSmhv+lIpfEAjKoaiAXtPk0M7ZU1ILl&#10;JpxPA9PjW/G2jSPX27nEnqHcXkbVZpXhwoxFQqC8vCcWIsBx82Jtr8rwI/PiHHu84k1EJcyoqKio&#10;qKioqKioeEPwq3/zjwEAP/jnf4ymOdvYrd2cf3519uqtV88vzs2VvV8ZR5zhyDIqaUZFRUXF08Ya&#10;ACzROr0LGHBrVgzDvLZEW7ul1aY7s7d3ZJqWAMB2KwaAxjDb3/7RL5vVxd/YF2+35mrd4dNPLvjT&#10;Ty+wuTnn29dX/PkXH9i71x/i4f4DtNuP0Nl3Ybtvwdp3GPx2blGFgJ5Qo9+E529BeED7jVqSUEM6&#10;FYd78lBp4muUDlbpiD0OOeboLGmGkg11010RL71wABc/eJNdoRzSh17F0dqBUjlldvwMaQ11UPzg&#10;lFxdychVRmzjA/MT7x+cvYmyFiTLyB1ed2WYat7cQtBi5Ail5d8312Qh9Wb1Ta8ph+D9ElhyQwOm&#10;F2y9LIg1szgfSOQot+HwuIyKPrHIYUpt1TV8hrFt3ZdevIy4RcqpRbMFdOPCRCo5YpywbdVNb8FG&#10;3FQW4niK4hRy4oua6fsxk0zwLHg/EpEZ8ZTCIxDwAEjkx92D34AQq9OpTcSLkzT5hIL6WFTvJAkj&#10;1UNyQZ5mB0sFjnIBixdjSbIMef2oZBkaSY/sZ8tmBnobQ9wTshO+CiWKSDRyApdJ45TI9VUgtR1z&#10;7XWqrEIfF6UN5cK63xFJRtCGOlEG+/PYFIQL2yVLZDFszO2/bDf+x+HzAL2Kydt5DMSEGOF7gN5O&#10;EiXbaYoEaVeaU8QrC87ZFoQXK9mDD4or/e2jC7kVBuuZ3ZfYI40xvOGsJ6lhwntTGelfpi7oOncg&#10;egDDMKGFMddwxxKIbkC0oYH6wFDzCj2tgoGhDci8ZuL+/K8xnzOZLQDDxmxptfoUzuFl0Fkma4iN&#10;hWEGtkOGiUAdr9CaoSKsMVtistYdVrZ9/H1lWWIi48KCLcGycUQQhthwZ88mqoD67LtfRO4Llw7K&#10;geg4AitI2IG4EYkYhm2e+EHcdifV4HQCmA8gjXBn3kAYTsB1DGrGAelp97eKioqKrxXIUM+DFmxH&#10;8Arbjc9gmKxTVUaoGmDDSehhZPEJ9zQfFiCwHcc9tvk90WZY5OrGdGSCBMA2xmK9/tKCiej8lTMM&#10;6dJYAH2ZwbZ3GZIh2zXDuw3zYE9Y298jMsxsQJboYfsSDAPbnjHbFwAs2/Z5AzLMfAbwGswGbJ8B&#10;AKy9YObVMGs+HzJrDp6L9fa/tz7Qr/2NpiHNH2QZiNcExbw5nBuEX2sFNF9i4A/wcbvf5BOUh3Fz&#10;hL5RkffxG4i8qoeoSxxckcj5VCB8JUNY+PvpF481n+1sw9r91dxI2t/iriZtljInAflcOjy0MEcg&#10;iDI6Sxb6Oguk5vwDOwkvhPy44qtfUA4mTm8KNIJR99uXIxl4RrnX1qz6yXFA6inqY263QeCnid7l&#10;+HeYxcOh9Q13X8Y+JYE5R+Eh+dEUB8T104DsT/34PeZx7/0eMoiTJc1vqa4r5Oo+d1/WqaaYHw87&#10;v+j9dYWiIxz6VptYU5/sxopM5e6p+TqwUbwNMq79+CgPJex6wxCZyt551bvSQvIMAKD1BXB+CfPi&#10;baDdAvd34Ntr8P0duN3COUaZjNeiDoF7bT60td9i65oTep0nHvtnmc5QYk18wXWGqf00I5lCaqdr&#10;xSraR6bGnKOxYwzPtnWo76eE4pisBWNqQXKUnaQXoijJnHRpm0crcylojE7OyNXC7SQWOLJPL2hC&#10;7tzHljFlTzd3GuqOUK4/54wQv68paNfQ96Hq7II254J6O2eT9vFDuAlYlPVpzV8qjkclzKioqKio&#10;qKioqKh4w/Czf/v7AIDf/YP/jPvz+4e3zsxn771z9+pnX7z9vGvN1frerhxxBgC4vxUVFRUVbx4c&#10;oUZ/vcZ2xXZtidgytWbFK9MSmRWzbYk2t2fWvjrnLz6hDgBxY81qZdu3vnlL77x33fz44u/YrP6j&#10;OX9uzdWLrvv5Xz7n3/zqbXr1xUvc375t727fx/3dh9huP0TXfoTWvgfiK2Z+jn6j3rDfMFj4BMD9&#10;l6x6t/lIlkG9+7a/C0LgbR18yZoflZKLXIDDEYyKyZeqKfYBu9/RRr1dX3U4Fic7fKMtYlB8K+cs&#10;dkjYpY9EzulfdHFvKv1MkFPIJaC3ecHDudpXp9JNdeNz2bzRwi/SQ/RFFomWlv/JhR6KZSC3zhcq&#10;hdJ9AIjLv9BhbXlIMznAGVRTWMzx7zT5SrEFw1xZFzu0LhvdXXKgFwOBoFBYtDjks2OzR/Ffeb8A&#10;0j6d6o1wAy4TJ5uy+6EklDGzjL4ApvtGSTkJTyfL/i+/SOCa3yARp1nxlJSZXbqjcD/Kka0AbszR&#10;1901sgwtLp/tpTYl5Mgy5POiEHZYn1B6f2awdNDK2HsLFGMeWQaCMEGXeMpkGVPkC7lny2UG6ljl&#10;/yrtnxMJiCgSGcoJnHZ9Isj6dtfhPblx7BEPVEvbWSMbc+HCMO5XZI6IfuEehMQYLja/KTPMS2Rb&#10;Dn9Bvn5yZ9nlWUWpQRiINu76q6l6P4Gtm6SzD0FG+H74TCP2Oz3coNDzCAyHE0U3z60DMERThSX0&#10;/7ioMl92D8PvAWIiSz2zAzHQgvDAAIHIMrAZxN+QMdcEumPYxsDcw5hX7D4YbMwXbOgBbFcwzQ2t&#10;mi9g0TCRJWM2PjWDeybTgolg0HGzugUsMRPRenXHBlvDRMQgG3ypHoYorCVrOeCasESWBhYLgC0A&#10;Y8lyfzK4Mf49RseGW5yTO3lD9lxUWtRGFP1xvbgnvegYaMgwh/mMwX0Fg3mgQ7H9sBp3VTPRZuET&#10;G3TzcGf+AYQXFRUVFRUVi4L6pSc3WKcEUWYcb3tqLFhmNkxE1gJkhJM4hm0Mm84SgIGtqTU8EG1w&#10;Z71lxf0//Sg88M71ZBTUM1qtGs9k1dsGK/DF+nWfPgAwG0PUmyrD+0TMzIR2e2kAWOYzcLsyDGOZ&#10;131c3RlAjHb7Ah1fgtjAtm8BANvuOQBDzBeAbcC0giPcYKzBIA49MnLOmK9yGWKYjgQnC8bPbwdG&#10;BQ3uZCI5x+/LEs5nppH4IJV4NH9ERLoxA4SUhCJJv/BcWCP+GMsy5MtJbeA/cTmWBCLyeiemrE3N&#10;LQBxr6jLKefjkBnKZSTE3HuHQTtHlJwlOxLyYFe6rtfPVSOCmYH4OzyovpN044lDW1uQxMpTaxDZ&#10;g5DcT3eIZb/aDenfjn03cZgy8uDknMW1fJ5LKOxbEodkcJ/wC/mk94Rv+8CtKfXkcSRDlPqggIwP&#10;SYvA3c+XQNeNT6hukY7JT6T5nwaCphvPqk6QXsmK2/fDI9rzQ/2vrNsWWt6/TvDm7/DvwBbYa2i2&#10;QDc8W62B9Tno+cueLONhA769ht3cAO0WbC1gTGBOjzp79mid84WXhFzEc/dGg0PoRfc3k6cSpDra&#10;Wu5C63WJLaLYgv4+9uzfe2cmM+YUw0xbPJGJ3OSywGCw5CF71aaahznEKgcj184lZHwnkU3QtomR&#10;rNkhb8aAr45bE1kP9z/FHzuI5yJHwestiC53bDuLCNMN0JnXwgqZ6TTaK1tL6u1MXmeJp7TJv562&#10;zVcJlTCjoqKioqKioqKi4g3Ff/mjfwAA+Kd/+Mf4YnPRcvvqi5//+tevf/Ttj561nbky96szADDn&#10;rQUAaixzZ56+V6KioqKiIou1v1hj3TF4vQYDhGYN2oIBZtP0BBogBtuWmoe2wcN9Y1/fnpmmJWyB&#10;riEis+LmW++9st/+8LNufdni7AzrbkuwD/1Y8eXN2fbv/vI75vXr9+zm7n16uH8PXfsu2u2H6Lrv&#10;wHYfMPAM/ZdCoxUwtwYGIgu3OXC4A+dRpNDFOnhlIz9ydjXt8ArMLOT2OUhZ4ENoi9aLo/jhoVz9&#10;aQtbynVuMaTEQiaw6OLliIxcTYlYdG/ZDXZLH/qeIjjY1by5RZ7FNtWVln8Ghk48T4bD335NJLNj&#10;rlQfmELhvjF5oD3zjteDIsQiXyWTbZ/7YsRxiWC640O574JTRjfIRbRSWd1RHwsRiMhNpsNtdfOT&#10;J54Sm1K1Tb1FMPXV+JJy4sVE6I9wtzow6gG5fhz+nRNPSbk5Rf0MmCJE8fcHwoTovXBdfqi73cQb&#10;C4w7uT4GLNjPNN2j2L2aqlLNY7lhQbOjF4Cwr/NkGbEMhAc95pJlnOKQSly2oN01soxjN5nulxnE&#10;ykUKQ3gdyE1OdkTwvAzJgDL9E2GqLdw99/sk7ZGH1FcOIXlGGC4O6w65sD+fLg9bAEPf4mDogDN1&#10;h3fI9TVnyLu+Q0GrBnU0MSbwEB+Ur9oVreVj223XhvFdhBcaqYYmazNzA53MIh9+n7jh27OPnkMa&#10;lcObJcjEMC3ouVgBdCB67YMYetU/Y4Ix14C5BbgB0S2vzCuyaJjQkjE3FsQGIG6a1xboDLNB09x3&#10;K3NtLBkL2+H84ktHLjFM2RgAOpj49GvE8Adw0IkYdvygfH/ulNyhWMAaoP+Kumm3F2C67OsvblVq&#10;J9ohZI9xHi4G4Ag2uji4jU+h2aYh7jqmxqTHeR0xBbMlYsOGYnKMCbKMEWZg8TCAGQ4Fh7nf+X5F&#10;RUVFRcVXGSb4YwBPLcXKuOxeYRBMMqA6W4TRmwJE1jKMAQfWenjtbQWPwZDgrn/GICvsCG9EGGNt&#10;n+4d0YoBsBkm2USBHcSg3lC3Lp9BmoZt114Yu72A5TXs9gJMBmwvASZYew6A0G1fEGPNtrsE+AyW&#10;zxh8RsxrgM/6dJIKc5Ox+OeQwWHuwCDYYWrCNORuIORNzyQHfrTBR+CMchfrGHQmMcShX7Z3pBky&#10;Lo04+GjwmF7O7+GEDhhE10p/Gnn/TBL93LxqfgTNQj6Bq0l3hmn3oPzOZVB79zgkZCbBvXLiEftJ&#10;E8ILouQr9L1cUKSZNLKJxfysCyB3EFFDrkzR+wxfd7Kl5pBb7CtJ5ZYQNblOUsvcd89KYpfikPdL&#10;ytr+vkpPluH6iBvapX4/NJ+7fEtq3qMXdpYgDX9IvS7n580SKpRIg9P4i47HS0F0i2Q/xoS9kZQr&#10;J1O7/JYF9p9oZGIVAs7ORe9K7AmZBk3D3M8BAFCzAq5egK7eAnVb4P4OdnMLvrsGbx96Hx+o9/eJ&#10;3iPH/ARLEijsZIdA3nZ0sylpNJWUpYXWvyftMBZ7rET/nppPHK23cuUssj4WNqa8RjwRCdtQlZGC&#10;NsCCh+x3kV7kdODkvogiY99c2+IARG0l+ihhon8uPBnMRV1AjOI9TmNCmq0ylxBqkXb2kZeIm+I+&#10;G8UP0b1luAXHlIWQFZ+wjdXNsbvmUNX2eRNRCTMqKioqKioqKioq3nD8hz/8/f7iD/4dvvn8Zffp&#10;X529+vzf/8PXv/sv//zZ3fr6mb1b9V8xW1nW/gIAt5VIo6KiouKNx7r/hwFCs04eE8DYMrdnK141&#10;RGxbspuHFfCwMvZzAvo9/mRW/fhgmM1Hv/PL5ur8b7rnb7fN+YuWXv392cPnv7lcfXlz0bW3Z7j+&#10;4hv06vVHvLn9LtqHD9C2H4Dt27az75C13wTz86ks99/0HLZ2BTwbUDyNbkkx93wOphZyRxboXGaR&#10;eFXLb4zLLGwUJcvQHLmUBsvtbfHhpFO9sClR/LBbLo9uZ4xMX76S23QHFCn7vl8E2Tf6iQU5TfZl&#10;844bM/XDy0WwpPzLBXhAl+Gw3acWh5iW6wNTB7YLICcL4UFNrZhDoMl4ii785nRAUb0gG1koPNnG&#10;0Q4HjHKR3dhWSC5OVB9TJAVy46B/RxlX400AY94WJzpYikREW0COZAPpeCnH0f6l3fGUxIlJVmT7&#10;Jl/0U4gSwurQyDJ2pVEMU/VyErKMnPFFuvmmBNsthAst5DsbYQZZRqQPnAyY+PcusoyEgGPJzQlz&#10;yDLC/rVcRoa/0kgJ7wXXvqMFr08Ej+VHE7bwuUz/BJiyiTRChPD5I0A7fOIgiTJCveisasA1oZv5&#10;sggztMDw7kiKMYwjjhgDMUGRb1F215LMA34Dr6w//6vYuKqMTYfEPzV/Cu+F1/3JQiYAzP0fL+Va&#10;+tN5SqZQmXcND52HOLvD8LjKJdoO6WxAtEF/FPQBRLcADIhbUPNquG/RNK8BbsEgXplXAN0DWMHQ&#10;NZvmmkCGDTZYnX0BWAIMUzNSQjCZrR0EnIhabprOsCUL6szKtGwBJiLYXst3ANhaY4iMBYDOkiEe&#10;z6x23UqUZzjxxeTOlIYw2E0gYWH6BhbjnwUxDFswkTEga8HGzKn/OIi1FoBh01iAG/K74Ac08nUG&#10;NXX5paKioqKi4qsHY/r1uAPMOSJYJiaQGU+7WwsQ9eRrg+3IAHk7l8cZnIjMnfoWsKDGtDAXrywx&#10;A1cMAI3pSe4t94xbxHYFZmNs1zCzAcGA2Ri2xCBC156T7Z6B7TlsdwXLK7bdJQgG1l4CdgVrL8BY&#10;AXwO8IoZZ8OsP1s5ifeH3JyFeJjy2MCw7g07GudW/o+fW0X+AyImZgppA/dH7qvQJf0SOwk/4OZs&#10;o//ETdHlgVvpp51F8JFzGWn3c66m4m6nqcjCZ1N+L/mMlWfHZ5MR+rOG287vVSAVzU8a+ludBuon&#10;ncF912U4M99F6rd46nDl1nwvcwg1oved2nR6xx9snu+qz66jIe6bJeUhL9fyOgcX7tgOvEtxaP2u&#10;pKzlyj+dhjvw6obdg4gdNDepL+bwQzu07f1YuQjmlEHWqZaxXTis7g5B6X00S4/HS2L6rCohXGfJ&#10;fvE+5wvddw3rkDUvRlLHKpEYArtmoSWpNwbOAnV/QwINZq8fyDTA1Vtorl6Au28BD3fguxvY+1vg&#10;YQNY208BBkK6iCBLI8/IEUaUWOfMMYXJBQxAH2Jyh86LGEzLlTtnX3gywMlizSf82hsLkkeMjamN&#10;VQgmIDJPmn2xUPkXRrLvYWq+RnH4hFjlGAGX69RFCWF2tE/O1FxiX8sUCpoqu0hscnuKww8Hhfug&#10;is2nluzPR+nenBC8OUjaMxrDsEOul7OTK06DSphRUVFRUVFRUVFR8VXBH/0zfAYAYLz7ex/z5391&#10;dX31/Zvr7uH1xerFyxfc2QtLK0Nby44sg1tDtOp/V9KMioqKiq8B1musu9E9T9xYbloyq3PLtvUr&#10;WWRWzLYl2tyedbevzvGbT9Dajsg03KwaSy+fbbB+59bwb31m1qu/MBdXXXf1vOPunuhv//qt5suP&#10;X3bXNy/pfvMct7ff4e3mA2q33+a2/R5s9wGYn4H5GYMvwWhCR6/YVzDs2oiWVb1Hcl8SjYQkQzi/&#10;481lYvEaSJziDkUW4nd92fxoyDjkolYQJAzq74eVE0ZTamUi4+x/DLIQ7dU57x+DQ78IMjd6uYkh&#10;WrATsh+GG4o8RbZRDEvKf+4rB+4ZKN8H/JrunIXfI5GT94IHP/OECMPTjCyMvADp4c/i5ClTB9aL&#10;rcHJBtd0Yrh7KVyg1Db9hXH4gGWyeqID/CHRAUQbA0g2bEUkGcEiMQX1muia0n0ld1i9VN0wEI8T&#10;0jjwSnKEOwqQ7AOZEU8pTNkUQFHZ0fp/uikkeMZj8X0cQRVKnZIQb5RekNY2FEqdc1KyDAdKVQyQ&#10;yhYBqbBJnbbQQn6gE4DxOiW2QBAmkAGD6EDBPmQZfSkXKJMvWyAPUs8sSDyjZASxrDi4dhVtH3Ym&#10;OUOSIpHIT3itRfIIG0KmSEvcPff7JO2RxxSpXESUwRgOsEh7a3gW3iFgIHjo4Qgfhvs+jNouLj4x&#10;nhOGc3TBV7F8PrF8HZaydWPZGAWViKNeQepOMOYxzShANKL7oacIyUXf23piCwLQgugBzASiDsD9&#10;kP8HGHo1pN2RMV9YMBMRwzSfAegIMHbVfMJktgCIiLYgswVZYmoeYOgBRESE1jarO+64oYZaWq9u&#10;x6KxgcVAn0EGAxcGMxHY0viATF8HlizT+EVx8lux2XS2YW5XxGBDOENrY6kcTh0xMcP27wIA24md&#10;na5NxaFPR6NhyfTPTF+pe7RDRUVFRUVFRcXThjFAbxfmQvT2kbV9WB5ozPpD3/11iMYwOksMNA0A&#10;S73xZCNSsg7MzDSw21NPWWbJNM6kZqxWt4D5jIjZsmGA2ZBxE1FmRoNue87gFVk+g20bAlZg2wCm&#10;Ybu9QttdAu0lmC9g+RzcnQN8AUYD2DWABuA1mA2zJeotydCwVCukJ9fwUwI3GQOBePjrK643RJmC&#10;ecKkLenmTIDuq4gjPhA8phP5WYN0wi/gStKM+Nxi+vXb5DCrltlwyi/dSxpy94u7obQIdyUyJ3zZ&#10;jO5aeipxnkySQ/hV/mGO7w/QsnMsCPIH58MT/tWQLPupHzZ32HXwdFc5/Pschh9lYU57MfT2du8D&#10;wtmA4N7R1Rx20tzzQ+PYJ4NTimOq35XAEfGzd0uMch/6uGc1fia5cLyaPPCYi2BuHck6TjKwx/th&#10;use30Wzih0PjVw6wFv2wzYKQDkhwrEdyX6/3Y/cxH1YocNhaHiDOEYqpeUeqN0uNj28UKBhxnJPT&#10;kTdx75slY4DL56CrFzBdB37Y9OQZd6+BdgvuWvQGYEyeoRJnaGsrR6+h0NiYEppa0t7XApQYIDUi&#10;7WJrRnG+J9erg6BhsZbSiwlxjo+7QFv3Ec0MHhidk++VGAyWKnPctgnphdinJOdYk8Qqx6IoSYYC&#10;gNgYvgAAIABJREFUjdFJtXXCcKENKOWlRDtD1ytHRj1pqwDxfmAa2j5o50VJcBbDDN2rTminKvuJ&#10;9+WMnTJFVqrLdUHhq3gUVMKMioqKioqKioqKiq8cCJ/8aX/1g3/+xzBn5xvb2o1ZfeN8e/vJs/Pz&#10;1TNJnOHfrMQZFRUVFV8vrAFYYCTL6OF/G2YyDTsCDffctp0x7Y2BJbK2pc4SoekIAKhZt+b9733K&#10;H1183Kwv2/4FEHfb/j/qDP72r9+3r754F5u7b9HDw7e43b5ruu0Hdtu+z2zfI9u9D+Ci3+DHbnsP&#10;hPORqT9cEoK0a7/fD4D7slT03C1iaD5gjOsCcuPamFCBoTPn8C16/mNiA8bUXgjGEEbbAVRogWdR&#10;wggtz6HzH6nkhHt71PjKbSBJo9+x8eFAyIN84VeocrIfFk1b+C22kW5poghZsIQNB/HfUAaiTSzD&#10;O1Ofgjk4j6LNw4WhQnKQa6+YECEtJjCuD+U2ASx2iH3XvSKQC39QdBFSufHvLaAXfXYycrGQfsjp&#10;CQDRpo7oXbHZNqtrStaLVv7S9RLu4NI6RZ+Raf3hg82IpxR2jakLka3kZUduzh5VstxXEX2pZWkZ&#10;AvS6WqiPBYki3jgihWa41nYLquaHXLAnJeACCDaTAON1SpYx2hn9PRxNlrH4F+NyZBknJ2fQZAVQ&#10;5SXURVrw8F4kOyKOZDx0z068CUQb82Qf1a5PDKmzQkIM+LthL+z7NbM8xTbUsCPHMCMphvsWco4T&#10;gNi1zxjPmDKiTXx+/J6w5xbAKEjuYJr7mp4rb1q23YorfGe8HgadfuJP/Zf69ipgojn7E4MW6Kke&#10;QLgj0B0Aw4ZuQHQLRgOiayK6YaAB0R035ku2WKGhDZG5ZaAhog035oYsGjRmwytzzZYbNM09r9av&#10;x+Lw4LdwjB7KbsjGjFnsLLHfHW3JEBnLzIaJADbUUGfYGt5s38JAeRFWCqm7+zonXEMivrWCmkrj&#10;IAbbhqzpLA2HPfvU2DIZ06t1tiAyzGa/tumTNYCxffKVLKOioqKioqLi64zQ1jIEwxaWDAzbOBxb&#10;gglec9xxQG/hDrAGINsftWPPzucm5z4UmC15sjV3ezjpR0SWqLmHwT1oxYAZzH1m4LInZxtTjOw4&#10;brfPydoV2/YZMxtwe0mWVsS8ttxdUtddAvYSls/A9pKZVwS+YIDAbIaVv75ojOAAy5gMDZkZ7Huf&#10;dBIwQU+9wQMXsEZmcfC8SvhWAEz4VThdhggmL/FyxcQhVjm9z033dxWJg78k7hWz0lUna5Bo4ugQ&#10;Gcw6ajPvHJ7NpJqj9iiTVOIjdfIDURPBel+Un9DP/wZDlmHfNUu/JorwoDKGCpzn75ty9e9aLiwj&#10;DpoDcKo/aLk49v0pxTHlky5RA1P53BH/4JeD05VDPiWp7GTSuaxIOVLJCWT+ZARzoLXV3Hpd3sc7&#10;hzzhsIjjn4scPF8SQ5NppFeDQzPSb+nX0EXh9l2jOPKwde5wqdbe8oNF/dgU68oDvILHIUfM/Qhw&#10;blyS/m3mYUwa1zvo4gp0cQXz8h3w9h58dwPe3IDv78DWohcqk5JlOPFIEy9QgIwsjRtJdPtQNdeC&#10;wRTK873yJdq3IMGAK5JGpBAFEBjXRXVimWIf5dJQRMbDuEUhJ4etqXGthFG8XJlZKXNENifIg6Lk&#10;pR4vuQaXk+kS+iyaOATt5vs0p321f3Eqw8flaSr6ElFPGew7TDJNRopiAR2WT2vQ2VIPs3geoeBc&#10;esm+nGnjkWQtkGuC6AcLCl/FyVEJMyoqKioqKioqKiq+wvjZv/19AMCP/tVfoN3e3P//7L3JsuRK&#10;ciV4VAF3v1MML+INmUmy2SWSKRSKtNSGXHFFfkT/Anfc8QPyH7jjL3RX/wK5IVfkpoTdiyK7qyRL&#10;MsmXmfFiuKO7A3p6ARhgMJjB/V4H7hvSjkjEhQMGG9UGqKodO19tti8rXr+7kMt9XV6uxEpHnOHI&#10;M3wSjUyekZGRkZEBYESoAQCiJYkKghJS0gAFTAQGqe/uVri7W1XWajJXgNStM56W1B//wW/kD376&#10;73p2UdvF6z2xU777+lzvrjdyc7eRar+2T+8+583tT6S6/4rb6vel3v8ItNeo7TOAn4F8TbKYzHjj&#10;vmZuz4zzioPT7De/mzI2/3fuS6N90QlD/KynVjzrBnGHSNwpQ2aXp7ByTs3CiUb+ozDhNJfS6UsQ&#10;7qg4n5K1RFkXJklwG5kPc0kM34+dnH1aBgPnobk3K3f2vdCIh7HxHhg2aScbkXf99+dAyvD1bIQI&#10;6f58SBZmNfiGbb7IZtjQoSwmAL73jtfOg0khFsfMRsJUP1iQLMPPe9fXA0frkUOAhOPB2ElgNqRk&#10;ZG6yDCDhAODdD+eQ2PhxbDxz4RkJIGLjSpCZJLdQiiwjHKP8dGbHd5Uswy9rLNggSCh0C4xFIdg7&#10;BQH9dWxTh5/+94osw593vpNkGYHcRG4NgoevTsbv31tIhqYQawP/77O3RTqP4Yms0q2l2id09wOE&#10;RBHa9F1ru7C/j6xfiqYddCgECIiEM3E7jsrwt0/yEZbMkVqEIvUIMHHtt6WTQpE4ocXjGnUsA3sQ&#10;QpE7iOwBCETuAOwACFRuQd1BqFC9I+ROQIXgllrcmqBQ0WsWekugUC2uuSqvQaoo6hpSgyJSoCak&#10;brg5UbEoaqUJC6kNLbEnRVRMYUoTKsyUoqRRIaYAoBSB2arLvTblL6xO14OFvKHeI2mYKJxcKpvN&#10;iGyIMwQ6rUIZxUdSVVDTpBASLCbbRwmPLCMjIyMjIyMjI+M7C7dkMwCidCQWjv0i+o7ocI1PQBp2&#10;tGabASlo15/uA3/wQowMDoBoeYdCKSLvBQAdqYUIC7MCpNJYiFABK2gQiIjU+w3r6lKq6lLItbG6&#10;ELAEeAazNczOQW5AlgTXIMtjjFpNHhqtlgCEM6GI/5Ec04f2Be6I+yeUGJMbrjx9yIicg56aUQEx&#10;X+UYkmwM9SxdHmPqo8eolHz1Qfh71s/0mJ7Cf5b6PdZRxuOYKcNONZPQg86RykCUvKI4Qkq40+XZ&#10;pzYgdUCvFxhs/FtK77oQYhtVH2Of8glo+pryCDQOtFajzxm3MRCMLn4/xfB6HsSUgcdKWtiBwziP&#10;TfexA8ccPSGMw6+DA/F3KkVP7+Y12tH9IJbMQL3q6TVH7zrhmYrgEKY0dlPxxNou9ezpOEz88LR4&#10;J08Ed8+/42PZ4T3JqdPQ0euan2orfupma++VmM2mKYoMbEYhkUm3rgrGxEHZlkTM3vAtk2b4EN/+&#10;wXYWagmd/KWzbM4hmwvA3oD7HXh/3RBo7B5Aq9EIUbsmgAyKR5HGvjBLmYMxKGX/DoNLJLwvK3PY&#10;yhfcYJ4iHhvYW1w1BEUMN27P6mcY9u1Z5Ts133htFWv/cEE094eCK+MCRDgp0ovud4o86LnX03O2&#10;8yTzH9J9e+AzFVsXnpovxD/1Zonab1cvoYNLyQRpDmaSgSWJUYD4x4n7uImFk1i7zvgt/Zx9OVyP&#10;Tn6Yhd9YwAKKjoxnQibMyMjIyMjIyMjIyPgdwL/9zc8AAH/yl/+Eu5Xs97z88Msf/ezTH/3iHy4f&#10;yrMrlXINAMqqO1WDlYqUxkyakZGRkZFxFKzXWoqWjVq1pMHaHUHengl72JW0u1X14YOg+J/Ne1pQ&#10;WZi8en1blcW1/v5/+o2uyv+70rIuLi5qAJB//+8v6/fvX8jN9Utut5fycPcau4cfo9r+BFX9I1T1&#10;T0C+Be0M5CXIcwLFWKkqnnFKnBqYdBrfwVHBzaYhAGDEAjIb8/uiG8RTDiQyfhzzjwDGhpLu3kzL&#10;hKXIEiYV15H7oa5fGNyMKcdPRIwswt0/EVMbkPt+4NlDQhu1AClns9mMfqlyLmH4AcYeKaH8x2Qg&#10;aeyfWf6BhfpBur2cA+BjZWGRzexTZV6ULKNLxMtHcJvtuzISkET8C2AgFzNGGxR21OdTjk6Ad0LQ&#10;NCHLbONFimDHfzYHYsccxRwEwilhavxIxTNn3QDx9cTCZBnp+z0pk/93MJxG5CfE7E4mz1xXXiIu&#10;A0iuKXzH0YlhahhPymFhgTJ440GT3RSxBbww3txyElnGArIwKFuk/UeOlFhINgYZQXxwCZ9J8lY0&#10;eHf/UPzAojKUQuxbAOj/hg6tz9IWfvbcxokw3V52xbs3CCfoy9beH8fjdf/AIaprjdZRtifm8NZg&#10;XVKDXLT7PfwY2wOXI0V0eXMBPWnobpLsD92M47hGcQ7AjtACqCCyA6kQ3VGwFVLRkF7cgVBRvaHK&#10;LcECop9QlDeEFVKW7yHFPUhFga1AK4IiRflAQUVCpCweqLoHTVCs7qnFHmqihIAmhLqyKQDUpKAt&#10;I2lCiApBa07o7nqSUtrpywpWdSlCGmVTsD8x20SprIRucyHrJoLarS6D5rDmhkHp0kpgupMaCIWY&#10;KLURHjyWLCMjIyMjIyMjIyNjEgKw/YgQtkQbzbpXABjMBKqEWXrdqkqaKVgDIr4ve7fuBkCokBAD&#10;ihrtslbk7F42eA82S/qyVSIYxQRWWl2dCesVapYAV8K6hEBR7a9Q1xe0+gK088aeiA2INVivCJZC&#10;FAQVoITfn90XtNt0L57h0H3uIfhq6vUfHZFGiiQjRnbhnkNCfUqToaEeP17dI+KNVKscqw44pCLH&#10;kfE8KaEpo04IXwcSi3cexMxIo71GJ6LToXp26UHJOLb1+PlDq1tbbJPXMyHUIz/WDtHrLsc2j0Pv&#10;++2bsqO5Zymz+jwbxEMlYHh9CKl+dWy6qfjCcLH4T+kQfp5T+U/EL0GQqN50ArEipt6d2gDYxXOK&#10;/jUc146J69Cz+cbEFPHDk0H0Y9/E3NncOD25pXB4T3KgE05tqj/FlyQqk2l72GANMiqPp6NOtHNI&#10;qj58Nt/8OImwjN8hsowRHCF20DZCgmZ9mPUZZHMOvLKGMOPhFry7AastWFVoJvyWPMORZWDGXn4M&#10;6UU4xg7CpOI6MV8LbjaPrZ2Aft2Qmvc7uyYx77j4rEjMuymilNEm+1R8J2CKnGpJJIrkHy4T85+Y&#10;lUwhLPvJ8u3WJpE+HQnaCvMR7fz9g/vGihFWAhjPxxh/l5yWgdGAiWYRNEfcEx8nLp2kT2SqfWfI&#10;17fVlwd5gFfE51iYZDwnMmFGRkZGRkZGRkZGxu8Q/vlv/7S5+Dnx9uMv7Ncf/vD6/f/1+zc/+ct/&#10;Pj/X1RXNzrhSkb1RSmsM+pk0IyMjIyPjqbC05la0pCjYOMyJUEUICGmF3lnB4l4IQK0Wa+PR9bou&#10;X//4o/34997p6twqLeu1QVjvxVApsAY//PqC73/zRm8/vuHt/efYb99Ktf+SdfVW6upL1vYVjJ8D&#10;fC2Etqba1jWB6LzYCLcxqTm+tQ0hbEyV7Awevra0dbFhZ888TpuaqqbZjLWprPhW+Mjj0Lbhe/90&#10;AU5EyoAzK/N9+DtirB2lj67Nj4t3ZszU9inDjG+8jT5vyx8adxbfBJ8y9D05XqCxTkYMOzHDu/+7&#10;sw3F3pvNq20aC21wH7XjhP0rJQvd8yUrYZEN7BJc+2NC5zXqjXXes2T6YRwzYKrcM8rFsD9r1JAf&#10;tnHMcXs4Jsgo/tkQbqAO788Bv+9PMcgM0sdhMTgmnlMRIxNZiADC5xZzf0OyjINEPPCcD7zxCcBI&#10;DmdDzDHuWcgygnFmICi+I0IQPBKsc0gZLeAY/J2/CMcRW7gxos22a/+TyDIWdto/iixjKdnoMoHx&#10;YAKMhcL7iUTw6FJ96gU/fmKU1tJIOazG2mDBdhiQYoRo7/vUE+1I171DcX24+cvUnOV6O8l2bGxm&#10;HTcGRPLgRonwWTgWM3xLYGzSUvp3HwFfctrhR9h8I7dVIJ8AqQQkVT9CUIMgVD+gORm6QlG8b4g7&#10;rKaubgCDSLG3Qm4EKETlnlreCFByVd6xXF2bUWXEHuKdaN1WhefHJKCJaas7MFOw4QuhUZvBRaj1&#10;/pxVdTEsZT1aIXbXQp/jqTmBe1Q7AIUUKIRmJirCZscg2JJfHDM0K9C91xOOpjrkM3bSjIyMjIyM&#10;jIyMjCdAFQCk/ZuC/7z/IDWjioq5hXSwLG8CE3DWOwtMWQAL0dpUKxRCFRAiBEFs0HzJDOOFGAtW&#10;20uAG1TVxmBnMK5pWAmrS1h1DrNL0M4ArgW2oUCF4TnwfdG6P40pkR6RRqfo6PSp7S92f1tyDUA6&#10;XQt6nUuny5e20nzdfpujJPGGy1dMFXGsWikWNlQ5zILHZCqqEPF+p/RoM2TY03V1uZFhu5yaiq93&#10;7fWaGOi1wr1QY7tPKxue3n4Rm9+CiNkvjsr7QC8dqBuO0D9OSUqo6ndtsCSBymmY6lepDKb026m4&#10;UvE/tfDHVlwkzGTjHZl8anxLxuvpNcP7R2fu2AwFM2AyvpT+eV7Muhk8sEkAXn8NNp4vbkM4FcF8&#10;PRir4Y/x4/dmOWjiaJn0HgV2Gx9+fafyHq5ZonPU40rxOEzZEr4PxBnS6/wdmXbDkc2u28vmvCHP&#10;ePkW3O8a8oz7G3B7D9atCl8UIsPe4WwhT8vfxILn4LJtIsDcw9KMdr1wzRReD6oksjZPjotzlHkx&#10;IgVgco6PG/29yljwQ2HBDfZDfwcgtnbusnEkCcoyZAou8jm+Yw7I52TxAuGf20fhsd+oT0DM7yma&#10;FYn72s2XETdguL7L+cbFQ0x+KcfRJiDG39nf/b48ieTQ5i9MnkH4MhZHJszIyMjIyMjIyMjI+F3E&#10;zwXvAADEiz/5FXf/35u79U+v78rNq829fXN1VsqFSamOOCOTZmRkZGRkPAekJlmIYAUIykbrqCXV&#10;3QdQ17clblDSbkRRoUIJaKtFNREpCyt+7w+/tnLzy+LsvK6vLirWEH3/bo27Txu5ud2YVSWuP73E&#10;zaevuL3/Qne7H7OuPkdVfwXYS9I+E9pLkJ+RHB7DOjJeA2ic3Myd8SBOj45YWGcgazbsdLfDTZv+&#10;vVkRGKIkeBTaqVLM8HNZsJ+FMTp0AGnvHSILGb1/6N5Tsxe0/cybMqPGu6H0Rp0UgKFB8FCcT8tc&#10;opxzlD+0RANjw20oA6Gtp7uO9IM5vdpim9zd/RmQai8nB4c4QUKHycWIU55ts39iTIBLy8+TeyT9&#10;a5NOgTPXRez3jHUx1ceBoYGYwjFZhoTyJfPLRZcpLi8jobeaGxwHkHGTKyJ+H5F4Qo+ZuRCrm0Fe&#10;5m2LQ2MCMCbLAPriHyLiWcxJO0WW4eNZyDIGCY7vT81Jkopv5jEoBIFjiS38PHznyTJi4wkw/v1s&#10;ZBnhdUQI3G6YI4PDowY88oV5inQMUmsfv97dvZna4LGkGO41tBXkk2K4E9ocMQYH9TysyW4obC6a&#10;FHSYD0o7m5AavOsyEA5Y3g2O0gzKtkNDx1BRcANAIbKDyC1Ihco9IPcAFKp3gNyKoDDVj6LyQECp&#10;xUeq3omwZLH6rZa6p4mi1D1IEgBF93DFUt1DlBCQqvsuL0YFACUEYEEAJlQ101qUalS1+sysrSb1&#10;Gp51vHz0Tqz2CS2kIaoQaZhDFICJEEpT9vGakEoRI0QHLJqTtRrAgNG7GRkZGRkZGRkZGRlPgqrT&#10;yVIPr7G7TysDoRAYCAOlWZ+z+QjzdwVa5MNPFFidXYvgEzZCFTFplaQkSrJWoZUkVQQKMxGrL1jt&#10;r2j1Jaw+g9kZYBvSzmh2JrQNyDWANWAS+3Jzn+1eFtvPQPFKLu3/0n0cDk0d/Tb85p7TzfX6laaM&#10;3kn1c5i9QlXD4mqFmP4k1G1MvZuKY76Mx/YOAt69U+JGqH/zyt2dQn8oD+60BwZxf8c3mnsIyUPD&#10;6xSG9SIQDu0dXbiJukiq+yMqX6eWG9z2deUHc7w0fBnyf8f6xFRfSfUfF36OPhe+5+f9yPj9R09N&#10;3mGqqrp3wsb39ZvHjluHMhVDNDMH7vOIsMfD2XZiuv/HRh8j8E+muzj7wukYmQjZ3/c31g/GJXrV&#10;dopddFImY+H9fEv3d7CWCF+J2nsI+updNwZ6ZV4Ez2FTfiZ0zmeOHKu9JglarwyX1QayPgNefNaQ&#10;Z9zfNAQa23uw2qNZRDZ2DX9Z/HjyjHDc8BBZokSH69RC5dROvCB5xOTG+INVEt9YP4v987F9+3GR&#10;+xFj0LDugyT53kSlnIqUj+EC7Rz6K6TmJd9vJkWschJSvkOztHOi0x7sk1PtPEd/XjDqQ+Rb9L67&#10;BINwqbFglrZezHc2qMzR+IuoCCz+gb9gXwYiayogXqTRnHTMRJbxfUAmzMjIyMjIyMjIyMj4nYbg&#10;+p+BawCv//hfsef99oKr7cvKPr27kMt9XV6uxEoA0LKyA5FlZGRkZGQsAkeWAQCiDZGGkMZi09+v&#10;SZYiNJH67m4F3K2qD7/tdjCxUJOyMHn56qEsC6ve/viDrsr/oavSqvOLWtcrY70T/eUvX8injy/t&#10;/tOl3D+8sO32JbcPX0i9+xJV/SX29Y9QV18K+QLgGckLkBsQhVOBx9CeHNXkHSClP0O4udmZIRtt&#10;65Mp/Ue1h4POEVP+LePjh9pczqwIjm1WPBlTTjqRRyPHlpQHTOzlp2QvUda5lP+BQSY8cQkJR4SU&#10;P8nsm5dTjgptaicjtlvbf9YZctvkwqb24+jyHBpJZkCqvRciRRga5McOlCNnSkGyzReRh2gBlhgT&#10;Yn3bl0kmbF9TY98CdbHI2NgmM2i/kPTAycHEyRgCL/zCZCpTTkxz103vldbfG3eK9j7S00SMhWhw&#10;f+Y51P8LLOb4NdW+U2QZIREP0I8ti8vPqBCReWcxJznfWcQXnOB3GCxmh5dj4lvAUO+NBUB/PSa2&#10;gBfGm1cOkGX4cUTjXFoOwuuY4+S3SpYReRZbkoZiMBCFQy+EaT8Dpurfv0e2WXt63gYkGc1fFyMD&#10;RxwCGDjwtu3ffOI198U5tjOYAcTlO4JO9F3x0C81RkEFIKT1YMVORPZo+By2IlIRQhH5CJWKACj6&#10;XgSVgGZF+U4ohKJmWfwWEFLEpJA7UpQqNbS4V6Oi0B1KfSBFUJZbqGzRfKRKR0BBkX5zmgmkYXyE&#10;mdYiCgNBEy2aMOJVHs1WLp4CPO9K2J4eHRJimJGCuhFfgbnasshGtqDGCBVRijjii1gw9f8mwmRk&#10;ZGRkZGRkZGRkfL+h3UeXUAWgiAhJighoFAgtahURtt8vhU+uQQBsv2tElJTC1DH5aQEr1neyvvyN&#10;CAlo+9knZlavYfu10NasuQLrlYCl1fUF6t0LWn0FszOQG4Gdg1wJWZJcARCQ7mjxJndOo9992nfc&#10;G/R/C3rdG4UiFLb6l0GZB3aiU9VJoUqKkXsnw9ddHAoz9Tz1/kyfiBF1cMzecgqc/m1M2NDrjHzS&#10;4tjG5Jj+1cnE94k447EYq+pbmeiqLq2T7u0l43iTNtWIjjwklH42RHSz/Rjjd1j4Dw/8PqYQqX73&#10;2MKnwp8Y/zFFmBrPJs2FTq/p6TgHisFH5DOeAMb63kSG/AEoZbdayrYwysrjxpiQJCO0V55KyPHs&#10;cMOOGxfCOQLj8jVlC+J5ii0rtSk1EV+4KTzcXBy2Y8yWnLIZDcJgoSZL+V7MTKLw7GiJr8IhWwiQ&#10;1lk+ZLWGrD8HXr5pyDMebsHbT+DuAawqZ/cYkGc8mjjjWNKLcHiZtJ8fn3wUi5JHxOccf+1wqEqi&#10;RELAaeWO2dRmQ2x9cESvHbRlbJ0xE2J2xhPbO/RdGBFoBINYOC6myFG+VwidOsKPGfrhupfQBsZR&#10;MnJUPoLfc0YdXQuhJz6ZJOoarsGaX3N9Qy3UV56K5+rLDjOO2Skft24Nk/InTa6Vge/2IjMjhkyY&#10;kZGRkZGRkZGRkZEBAPi3v/kZAOBP/vKfcLeS/Z6XH375o599+qNf/MPl9mx9aVJuAEBglL01qvq9&#10;kSsV9/dbzH5GRkZGxu8YfBKNEFIWRhMRLSlK0lrnNoPQakH1oGIivAfMahGgOS5YSJYbk9dvP/LL&#10;n3wjm6Iui/Oa9V5Yi8D2QhPBCtB3X1/xt9+8wfbTW94/vEFdvdLd/g3r+nOp95/T7HOYfQHaWxAr&#10;gooBm0ajTB7o80UMgAXK36hXSvceKa0zXMwDAmmrQcxIjKFvxcj4HhhGTsXChBETCWPslBJ7/Ii6&#10;ewoWPsEi5dwlodyF73V2rpRj2Iws+I+5/1iMPC4eIb+d7Ke8N2buA7HN2wsRpzj0pyDE3wtHldSG&#10;9lnwDPXQINWnndDT6/vWvyPhWBoafL04TsXkaT7Om3I+uZhu1wmDf9sHhuOMjOKfBbE6SZ0Qc1I6&#10;GBtGYx7NKTEYzKHeuJGKZy484ylJMbkJ7wMHht9gjnk2sowpAoRvjSzjgEyFwY+Nb+YiHEeW4caH&#10;NleuCx1BlhGeTjaIcynHg5Q8LNh/EhlB32a+APi/vfujsWYieFKgJuJ/DsTGqrD+m2u675wjXHCm&#10;JwJxRFCDYMbGG1S7tIGGDEPcONbKZh9RX7WJJClSdw9FbgBsAQgK/UhIBQWg8g4EKVJJqd801VLs&#10;WcqtEmqi96LFHWEFVqtrQu4FKLha3dRrvYepDgpjJIo2h1b0910YipiY44uA1iwEQE0TFVERkFW1&#10;Ae2sKWUXFJD4LCtCwnxyjO4qCNjcMAil/TB3MYo2u9ZM2BwDXQyE8DiBrL2/OhUwIyMjIyMjIyMj&#10;I+N3HqJovkKjnxsSfIYQNBCgSiH0FH02iIBK1qDZ4GURJbSsCNmhYENFiOazpTNYtjsS1Uxq21+o&#10;1WdWV+eoeAatN6i5hlVXsOpKzM6NdgbhBmQB0n2etlo2NCUzp94WCsSc/tbpvHvzSF/c1lL5dEVM&#10;7I1F1FSH9F/HJhjGMbNezalvfF2oSymUskfAj3OQWCxeLw+j7BGg/AA28j0WgX4yJAs/ZO9KmQ3c&#10;s1Q/6NtgGGhRvWeATsIDHX3b94PQj+1jh/rNY+I/hCmDzBHxu0ehav0QwjCPKULUfiWe0Mwx7hxo&#10;l07X3SffPI6NgcshtC0ehcCWMHocuf+cfeupmOIKAIZ2k26j51yHK6Rsq2GcbNYKqbqP+o+JV+dv&#10;AAAgAElEQVQEhWre40He4kUJhGK2CGCeuvy2IcN2IFrS8JaopzFhNMpzWW8g6zPgxWcNYcb9LXh/&#10;A27vQTM0Da4jsoxJAo1DpBepoTpcJMWYvU7B7IQRXtQYFmVEPuZXiRe45xw4sHn7FCxUZi8BROeK&#10;1PQRq4hofCcg1dYz+dGk08UBY+WCbbGEf4zDyJnD3QeSbdUN4Au184JLlfghU0OfhUE+XH/ufFkW&#10;QrIqZ5izptp4tN4Nw/kZ869n7Mszy3VsXTJYix7lKBn7/sj4PiETZmRkZGRkZGRkZGRkDPDPf/un&#10;zcXPibcff2Efrr64Pt9+vN7SLi42elmv9IL1VqTYUPYNeYYjzXBxZPKMjIyMjIzvCmgxrfEK0Fa1&#10;r2X7tyfWqOtdiU+70opazH+tLogVgHvAyvN98b/+p1/Wm7NflKuzqjq/qFmA8vHdRq7v1vX2YS27&#10;u41sdyvefHirD/dv7GH3lVS7L7CvvoDVr2n1a6G9InkFw0uA58cqgEXE2JJreK4FTnXrLIvhW2jO&#10;0mo1w70uf2iD63S9CcPkHJbrqc2IsxinQ2eTQIE/VYTo/dCqO1P5u+jnNcyHm43Hm+FlYA8JbR2p&#10;jcwurtkQK/Msxp72b0yGw03vQNyOl2ISn3PD+4KGXCDdjr4cAAk5COJIxT0LFq6HBqkGb/8OxiQM&#10;rzsHrkcNGk9DeArGcPPwfMmMBv3gqWcUpnBsIJZjxpmZsTQhRMpBp/srA5EZjRvhuPMo79knIlYP&#10;i5DNHB4L3JhyHOfIgsQY0cwnjOyLEyOEa4bIWmLKyWPwemwNMvPaJETgHDJFluGn/b0iy+gyLeNn&#10;z0aW4TuYhL8DOUmJAMJnMWeOyRcel3HPHyh0mpwS6SZZCa/p3WPw3EWn7ceLhOsUF/KojPsOsW6u&#10;F6kdaSFVbtqgtYhet+WpqHothEL1noV8gqGE6B1L+SiGkqVeoyhuSCjK4oOsynsalaKVqBoAsEAF&#10;UaIGtJAdAJgUZKF7NxyqURv3VFMza4gsKKqg1s2hwGWxr88gddMGPrqP1hpTqNvKMoqokB15hYDQ&#10;wpoTlQ8wTwgJqjSfoi0JxhE4NlxGRkZGRkZGRkZGRsZ3AqJQxrTokaAtIYbTjrHTirEAALO9aPcR&#10;7MgNm3drAFqs76XknVBMVKz5DDahoSCrEkShpBJUqXcvWFcXUldXtPqc5AawM9R2QdTnINcgV56C&#10;s/vfJUyg2VTZmInYfn9PagkaVUnCOBKqpxh5djJSerDHJBDTWMyvXxvZWHxd6RNTOEbnOhU+vIeW&#10;NGOw0fO5dLXfAuL7euMbVwEE9YJkox3c+y8AyED32eqonkH/SIxlYfjXqfimOm8oYKF+cQou7CmD&#10;QyqcH+eig088qmOi72w1Lqzf7gvo88OMjXTdYfpHxPFESKvTHhE/HBt9YJsAMI4nfOWxhBzfEgZF&#10;cPOC65fRcUmG9oxTxo5YHGF8E3U/ZbuZsg1H/Q/COeppJYrj+06G8QQ4G420BDk+gUZDitGG25xD&#10;NhfAyzfgfgfeXYMPtw15Rl07mwmk/ecwIs/w7d4x0otAzofTRnRS7t+bo+kWIhVI+UIQvr2zrYZA&#10;xlPj1yzjVqqss/SFsAHdtT/feG2a2pQ/eH+GRg7LO+PaanzAzHFyNOUnM8s6OyXPc5Q71Sd9H5mO&#10;eQ5B+052+NMwbxc+Ps1Esz/7OmPOb4ZDbRz7gASevy/7908o9+RatAkQiGo4bn0bwpcxNzJhRkZG&#10;RkZGRkZGRkZGHD8XvGsvf/KX/4RVIXdVrXdlcbkpsb/as7oojeVus7KQLMORaHxLOc/IyMjIyHg0&#10;aOL2+4goibIkUABW9fOZsvVeKwmrpNrWa9xcoypEaO2OLqqJklqsKrl8u5dXhdU/+cPfmK6oZ0Wt&#10;69L260uTmpT/+B8v9cOnK2xvzu1+eyW7hyvb7l7JfvtW9vsvzaqvpLY3qOsvQF4BXIM8B3BGUgEq&#10;nGNNi7HeXigi7Ex0/cazVkPc2Gya8x3aZzEPmhF79ImIkWTMarxOKegTVvdR8EMOOKdmL1HemY14&#10;odHtEON5f+jDwsu4FGGIuz4Vk6dQeDKQFJGEMcjFPZfhZ7Bx05OJGeUgmnTnuhuvJt/OlyJOmc0S&#10;+Az1MLRqSnDtGwDRt78LN3Jem4jj5GwG5R5vKp4Fh4lU0s4b/mlrwzi0f3dOx9qpOgHmqxcCozYc&#10;OHRg3MxRMZgYO7qXZkKsnyzoaBs6TscIeCaXDk0kI9lxcfvz0+xzUDjHxOptVqQml2DMCB0uUjI1&#10;ej8R38xFOI4sA14Yr+2fQJbRE/QsuA4JneRixETPTpYRtimG9/wgU8FHc1gkrui9IGOkQIReLONl&#10;Y+9Jj2aDxXB0HLzQnno7SqmvY0k68g3DNbdFtgAUgh0gezTsDjuK7AVQavFBBPeAFZTygxTyAGiJ&#10;svgtCtnRUNh6/RtV7EgRKeXeCIqIoSjuAECUVhfr5rqQmqvVXVsUUTM1AZUQmmlzPLAIWjIIUnq2&#10;CTER96Fmpo6Iy2ibpjA1ihrnkapxE6p7tZtRTJUKc21wECZK7cg1GoIL0FEucnjEHyFAcUy0GRkZ&#10;GRkZGRkZGRkZGRE4DcnwS1YIUWdyoPtOBpoP2obBsVYQUEjZ8CA2ZIgEqaKEoOo+t8vyTqAESS2U&#10;RqFYrbD6jHW1AW0tsJI1V6j2L8D9C9Z2Bdq50M5AWwG2Jlg23Iy9wWSkOehpK9tCyVDp0OiPGtui&#10;+/ZM6TFmQagPC+8dG4efOUaenYg22thewaeal446ADfIQ3Ivqjg15IIb+kaRevq2b2Ejs98WQ9V9&#10;01gp4pCYyv/R3Pqd7tEP+Dx1EDNXjPMf6wcpPTSCcEfl4kD8x77vK8/99J8Q/7HJx2xCYfJTGJCc&#10;B/mcZcNlbLD1B5xUAp7dq1PzxsbG0zKYJKQ5giw7Zkdw6E8GH9swBkX4riIUWQ/OPjZ5KMEpY0dI&#10;vB/Lw0TdH2q7mK2nfROAjMef7j3M22ahXTkkCvHL/0Mk1xCM20laSjdHniECWZ9Bzs4BM3D3AN7f&#10;NgQau4eGPEPb1YJHntETZ0hgwzycp2HfTHSEOYRhQfKIsG8O7N0HqiTs26l+Ngtm97MZRI5BY6Z8&#10;IgZtGVt3n4gFCFEOofNlSIyTPpnCIqR0scMgZmvnYJEzWAQj3c6jd/3fc5QZcbGZKfoYmUJsrgtJ&#10;o0Lflv7zeIa2Dv3lukyc2taxtajXxkd9cC7Ql8P4ZpTrKaK1x2HuMmc8FzJhRkZGRkZGRkZGRkbG&#10;Qfzqb/8UAPDTv/pXKO+3xUq3P3p98/EXv3pxWQkuC92vgTOo1R15hiPNyOQZGRkZGRnfW/hkGZH7&#10;UpPQAiAoRUOi0VnArBKTWrFHgW0tAFB/FKkBlGzer1frmi/eXMtnX3zkWms5O68VAGoIsIeYSLmv&#10;FLpi/e7XL3DzzSvc3LzG/uG17PavrK5eSb1/g6r+DFX9BrA3ZvZazT4HsAaoAIX03V3GBxJDhdJk&#10;bWikdJa97n7/X6cSbzfV4SnmiAUJIyYShWelGvrXdH+nnEHmsLoEZZx5c2ZohAk3JndmrsC5y90L&#10;jXipkxJOQqrMs21+D+UqNPZg6EsVykDYzuH7S2LmPpBqx6l9/f1BAelTYhbHYgQ6fpyBg4z7LYER&#10;eNJBbGHPq5nJQ8ZkBTJ4BsQcmgKjv+doE8axGNHB4HSjeevk0V6vROPNPho3YnGH8cyE1Pg5O9lM&#10;m1wgN8eQZQze7+4fIstY2Bk7Rsrj7s+XIMZOA5FxJJSdRLD+YThxTY1LpxfhOLIMNza0uXLd5wSy&#10;jEWJMoBxu4fy8Gzr0FSbetddxXZB2yU8hc2RrsO+1stLG3G3uosFSmewKb+i2TTjfQxMFOcIUKRq&#10;L2sUxYc2pzULfd9+YuxRyDegFhTsocU3Iiyg8kBd3UCoUN2y1Gs1qBV6J2V5TxGVsryzsrxr+f+i&#10;g21HQgGgYUdsYGYKNh8zhGkXAlQAYG2FVttXflxFU0Og6SgtERvc69bOA2KKfkIwgB1xRYqrogBg&#10;JLQ5s9hMqXpczevowy8jIyMjIyMjIyMjIyPjuTE0Rejg2fAXaDCoKK0lZnR/O3ULRYC6UcfVzabH&#10;xqShtaw2N813sVK8o8AF1n8bVtUF691VUddntPoc4ApWXcKqF6zrCyHPATsjWPTkHr4GotOzEQIK&#10;ZPLLs1G9nmBHHEGCv+H1MQg/5+fXsYXq4FBv+piUUja9Y1TOo3RdHF7MsQ19i5FiA4vor5+CXiIn&#10;iEM6wuC0He0g6GsEnS70yHdPREpPP/g90jP7dRFm9Cl66an4j303hETCHIg/VNsfg1QxH9WBg3zN&#10;Lv9J41ST7og0oM3LyPYQ4vT8HdwcnkoiUucxO8IphBzfNkZuB048urHGEz7BeBw9KfFUH2nSiBGU&#10;+PbhyahHbTK0I4WPo+4XCfvU0U2a6l+p+vuhkWUEEN8s0f5mawsj6DjaIJtzyOYCePUW3N615Bk3&#10;DXmG1QAEojqIz1k/RjXoD3uPHfqfslAaxREkNuO4e8hfaiDjXrkHU1Bkg/4sy9DUJvuT4U+ekcaM&#10;LZAGHX7OvESwSJmHGPk2JIgFQjKF0fM51teLtfMBhJ+DXdLPtKgNMcdX5aAf9oVyc06KGCXWtrN+&#10;P0Xbdaa149SHpN+ubnHyHH35sZ8Hj4o6MWYfJbapjH1LMp/xJGTCjIyMjIyMjIyMjIyMo/Fvf/Mz&#10;AMCf//zv8PF6XdXfXHz8n//nH3/6z3/9Xy+uP9xfcbM+Y70VKTaUvdEnz3BxZPKMjIyMjIwfJBy5&#10;xmoF1CQKEVgF0bJTZ4s22lTTC7INb/WuRF0BW6D++Kl3T1CyBEBrtN7F2fm+Pv+Dr/X3Nr+qN2e1&#10;alnj6rzS3X2p19eranu/lvv71areruqtrfT+5or3t2/wcPulVPs3rOrPpLY3qKvXAF+AvAJ4hdpe&#10;AHxBskgqdTlUBEuzSY9sjinu3eF67f/kXB8xFPRW/9lY7mMOPO11Sn/tOUcN8RjHnyOQKuOMhtpo&#10;9G29p8jfey6JuCFnVgNPijBkjjpIeQ/691JNOjBin+IBdwRSp5ssRJzi328cVIL7ElbP9Ab5WWVh&#10;wXo46NDXFdwFC58B4zafeUwAputiMedRGben54jkb4zv/kooG7qMbADLjxVA3+cPs8cMm92fVsIx&#10;5xjSjbkQystCzsbHtG1YhWHxY06Kz0aW8az9qkscY2EBRvKEINhgeIk5H0UDzprtY8ky/LS/02QZ&#10;XSaDOeax/SZe3V1j9LOrxM4MdJkIXgvnJ/fQzT/OO6cLwvaHugthOHC50N1xcdPlikIAkQcABUVu&#10;IbIFWUDlFqJbkALVGwj2AogVxUdBEx6FvocUWxEoi+I9S9kBANebb1hoBQCqugcAipKqe2sKYlqs&#10;9qAJRMmi2AMAzIRgAVGqmdJM6+ZlMUdwQapW9aYjnnAVKYNK9VCnSt38HXhyAyZi0pwB3Nc10Qv4&#10;VE2KkrSGyENFHPFFGOpgRBkZGRkZGRkZGRkZGRm/E1AoQIh6VBrNd7OnPqNjeSQMQgXFQCFZNN+r&#10;da9VCHaISFE+SLG6hwhFxFSENFPSVkJTIQuSinp3hWr/ElZdiNm5sT4X2gWsPgd5BtoGvbZoXJBW&#10;ayEAW7KMafQH9D7DN7LT2sQ0OPNkIVQV99oidOqLY1Jx6oeYTe+gylnSqosmzk6cgjRn1tOFurcF&#10;9diT2fDqcVinY/20f4K4X8nRzd0TIFremkDcevXvcnUQmi0Gz3wzRtf1YkjpoB/TT+Ja0sPxpIwy&#10;YZ6OiD8V5JjkHZ6qlu/k3s/HnG2esB+khDTGThCNb548hjaAp7yXsiM8mZDjO4BJ4giiH3v8jbxz&#10;jRfhJuuBncTlZ7g5uLt3oFJ7gvXxQSzi958I+vlubKM+mjQjZRNM2QbnHIMjdfdoso+F4cgupK0P&#10;ttckQbM+3Nkl5OwKePV5Q5hxd92QZ+wfGrINEUAa8gy/aN3IEfrjAMPrwRAemZxPtanH1hvPhYSM&#10;90WLj4Wz2EgPkOGcGHn60dQ0HF1rh89OQKp9Zyhz6lApf20Xt52P19Z+nCfjOeW5SxMTzRiuKcS7&#10;XiAP4fUpUbr26sbtsR9DDP64PvvBY8DEPD1H3FOT8MGXER/Uv38YjLn+vNMVKVYh866RM54HmTAj&#10;IyMjIyMjIyMjI+PR+Puf/0V7RXz1Z1/zt/9ydXv5U95SLje6txe1Vue1rgopyEyWkZGRkZGRMYQj&#10;ywAAKNmeUwwtS3PPRMnKRKDgqn1HTVbY36/0pj36+etKoCUpZKEF6/J8X69f7OSSRPmjd0VZ/Pdq&#10;VZqwNFmvUBRlXddVob/59ys83J/x9v6c+/tL7h8usN9d6G73FvX+Nav9W1T2Gaz+HGafkXwh5BrA&#10;Gcg1yTMAArY+eYf247lDm5swjXMcWw8VAlR3zFVnvGxOzu69eR5pGU0pquURziyHHHCeiJihvsve&#10;6cukGMlBF71zefKcLnz4G5pDkgQXw+kZnHCEm4ss4xAjSOjgNGra4P0Ba/pcThOJss7oGDfVjsfs&#10;6z9EvHIypmRhVgdB8f7G3DY4Dk4/D8c65Z2AZ6qLQyQoTXrBO+GJTRHn0TD+2bCgk0OfBoM+jqBD&#10;IC4C3fvuftCpxgnNk18g7fDVJTW/zPgYygE8xy/vvciYEsbpy92zkGWEmN0ROXQQ8MeL4L4/LIWv&#10;dPUVji8LjT9BEY4jyxi2+3eaLCN1cuXg90BGBpNDu32BblpgH2aQSh++i8cfVbyb3UrMe3WERGXQ&#10;E6c+CEVqABUAgcgWzTGz7roCUFDlg4jeAlxR9YNocUPYSrR8T9VbIVe2Kj5IWdzSUIrIPctip6Ra&#10;Wd5DdE+aYrW6R1Hu1Ki2Xt3LSirUAEUU1pxWSzF1HwdKCNqTcGmijqiiNjb7fqzJdQGAFMV+d+YK&#10;Be4vxhU4HGFF+sHPVE3JprlECZqI25HCSIcvlKhNoDp61Ha35qsFaAgvMjIyMjIyMjIyMjIyMjK+&#10;axCBtnoG/+vWCAMo7tPboSXZUBMKrNdANVEpRdQMqCGAFqs7bORrNJT5LEVoVbWGVWewei2s12a2&#10;Vtu/RFW9oFVXoDkyjTXIFcCCpAz17W16TbZd8nSqRnQ6FjQkobIUE3FoG5hZ39bpxtiRUwyvj0fM&#10;ltNl+Yh8NBv6ev3tgPQ4ou+fVWebsnk8M2lGaALostK2R/rkYRnV/WMs1l3dSqtj7R4sX/bQVDFV&#10;B52OdNAHYvrpp/aRqfhTcabSiYU/EP/IID6R7KGsPaUKYirgWUe2wG7QXQY2JEEgFPDaPpXx0zKZ&#10;3Bie2IQa2ihCjOxVCUKOZyHoPgUyNi069JvqwzF/xvLEiCQwrvuBbeiI+nRkGd21J5r+nBIrd0iW&#10;EdqpjmrTVB2FJBkLILZp/tnI4p8CR3bh07+31rCOPEMEcnYBObsEXlUdeYbd3wD7bUueoS0Rh7Tz&#10;Scs8HhtawnE1NTHNQTKyIHnEJJFCIONuPTgkw/HiegwhzMGMDfvzvGsNv0H9a69BY34S0XLNuOZO&#10;tfNMfndehG2uvfXygblqyMs/48EhS/rPjJjhnI090s6CoA+n1hMztPVCUUs7GR9F6OXmscBv6nkw&#10;ZzqJyoy1cWqtNsIcbRxfl8w1hkXJrIB0Obs+EKyxM753yIQZGRkZGRkZGRkZGRknQPD1PzZXP/2r&#10;f4VUD9vVObY/+ey2/MWvXlyWKK92KisAUKvNJ8/IyMjIyMjIGGJApIEVmj1uAE2kUrJR5BXOhg5d&#10;rUjrtcOF1ArWzV60vQhRQVvPK1oltdvzV2ysunhxLy9f36psvi7KwupNUdNEyrrqHeUcecf2fl19&#10;+vUrXN++kt3uSrYPb2DVGXf1G7K6EqveoLbXMLui8Y3QLkF70xSCCnYm8aY8dKYD6QyvHUQMItbp&#10;ntFdpDTQgwMpmlO2xe1XlJECe+SYhUB/n1Lmz2S0iynzZzTMx4xsvXNbwkbp2bxSRrrZDPlTjnGz&#10;xE8kDTgDIw/Gzdl7qsXfn+sEkKnN7nMZfBIG196AG3+vJ04/gljhVDyLk2To1RaMB91lxCHjYJef&#10;1ZttiIUcRofG+D7ObkQOHMtGjkkRh4ZFZAMYljs8BWi2NDAs0zFerxExisd9IJ4n53lCLhZ0sk2P&#10;Bf2YMuU4fIjMaf4MR8bZ8P4iiI03wf0Dw1KbUfQyE4sPmE2mvCSPI8tw40KbC9fuz0uW4TzueKAr&#10;tsf8uEFOhv2jux6lzz5KAcnC3ZTEC8dn3KUrRLNiFwA1VN+jkUyK6HsBKihA1Q9QqUAIy+KDim6N&#10;VJTFJwp2QlEUq2sodhARroprlWJLoWK9uUZZbmmmIkUv9cLumqIEgIomItrdN6EqIQaAZgpa04VN&#10;lEathdT99hL7oEIoIhLvYNKm1VwP+0L/wIUxUNWUJtDiqLpVoKXeaGsSBaAGSJFypIqTZWRkZGRk&#10;ZGRkZGRkZGRkfM+h4mxjQPjla2y+xEUUpFFFYKAQBjqFLwCC6myFzW8AAkLLBylX94BYQ8DRGvCE&#10;AihAK1BtL1ntL0E7I6uN1HYO275CzSuwPid5RrJ07/YWi1Z31GzitJYsI4l201LH6/u4WgqVdIw8&#10;OxFO/UE/nSZ+R9QwlUrMptc9e4S56klkEXNgSkfbZWIhG0uAkfkn0GE39RkQhyT0+seq+wd2uk7M&#10;3KnkXoYW0Om3/TVt6mTwG8C4H/gZP3TvGKS0uAd7gffulFFmIv5Q1X6ou8d+nzIsuPdDtf9sCCIb&#10;k0R7GYn9TNXv6XLp+lVoe+iyPZLPoT3Bt0/EbAmLbj5fGBJWdSgT0v03m4tCh1CF345LgqEtp8/r&#10;4Qx01rCAvEQaG0trqknPSVNtf2weurKFdmXfD2PqnRMQ24j7vZDFbi3S5hnNOowkQKKzJqlCzi8h&#10;51eQugIebmH3t+D9NVjtuzoUkYHpjfTqYCTjE5PzDOWKtvfsRAqx9UNKxpuwvj32qI3630kEE2Oq&#10;3bpF00Jr7tD+H16fgEO+LymyjEUOCTkGc6wlU/LYORNOfZjEJrGZvqniNt55ok5NxoeWnQhl5EDg&#10;J2XOzWEuQwsi1saDIqUWzHM1RKJ8c/TlxFgbJb0Z+Xel6n2mcmcsjkyYkZGRkZGRkZGRkZExC/7t&#10;b34GAPjzn/8dPl6vK7y7+Pjf/ssff/rPf/1fL64/3F9xsz5jLSIFGRJnON991s9kEc3IyMjIyPgB&#10;wCfLGEFJoIDWNBYiUqyb++07ZVUr97sCuF/V7T1Bu3NPA220FMTrLz7I57//jZSlqZzV9cqsvHxV&#10;1Q93hdzfrvXubmXcFXK/XVu1L8zqsri7fm0Pu5f6cPfGrHohu+otUV9JXX8O8hzGK4CXJC/Q/zt7&#10;jHLZmddabzy2p2xDBprzftd1F7P31LfRNkZKPtHB7kjEiBLmjD7Y2OxwPJdExOFkTsNezEg5C+M9&#10;EPGs8QqOoWj5tlmHSUaRuZwklzPQA31bHdrgHm5uT70fi3s2LEgaMrRidiPF8FnX3m3avjxIKo6l&#10;DJ0xz4n5HCXDtgvlInUKEzB0QpqSrdnHiCXlgxgPiiNjvkyLQO/9lY5nCbIMHwuexpcaS7zEo0Uf&#10;5m8Yz1T882U8UQ+Lnlo4JSje/TAYMJSnwbiDw/HNmP1jyTL8dAOyjCYWaWNxxR2QZXgyA0e6IYFk&#10;dAWf/t0vXTsWhoY0bQAZ/H3quqtZPu4ACFUeIHIPQiGypcqt0BSqFVQ/iZlSiopafNO+aizL9yJS&#10;GUApV9+wkEooxrOzbyAkREnVfRueprp3xBHUYu8IKGRVVnuRGiaiZgqFsAbE6hLuaFIzrdXaa1Hd&#10;12ciJMZ106IG0Pg6oq7hzp2Vot9OIwDEQCpErK1AigBitZAFRVAAMBKFCCnOn/LRQtq9p0XzKXMk&#10;WUZGRkZGRkZGRkZGRkZGRsbjoSKgo6eIQUA0RBpQCA0UCLXdPFmAELbbKhvtTXsiebG5ltX5J0Cs&#10;EDHQhKxXpBUCFMJasd++QFW9hFWXMLsk7YxWXYrZOWgbgoXLRCRfkFZ75dnyRkqfRjfVkK72b3qR&#10;RHcnz6l3C/Xu0t5rVCtyQE+ZUjs/1lwVsw0O42k3tPubPefQ2U7p4hYkf46nNzYJOPQ6ynFepdWb&#10;Nu11fHIj3bqnLOvt1MvVgZCduhDo85+SgyZPU8rrkfHsCXhMf3vs/SPif2x3jz07ZXhImRdnGXK8&#10;yEemioQNaRBuZKSYK2NN7qY2Kvpp0NkNYn1RotmZ3NA8sxlldgQyMSQif/qYf1za4/E5TOKxxOcD&#10;Fwvx3m0atk3DJ1YPx6J4/CEhexKHbINtvkakTbP5qBx4/l2WRQ+O2MSRO3Xzh0eeIarA5SsUly/B&#10;6gvw4Ra8uwYf7sB6i2ah5sgz+oKP1xapgRHz1dlCRApA2v4ddTXw5D1JkjF3mWf3Q/MnFz/uQeGG&#10;A9lgfknFeSIWOyTjABLi689XMRmZzS8iJtsny3hbqE5gJRTeUdDmOrZ+mLFdwuhmjD61jjg07021&#10;46LfUXN9O6Q+CFL57uR6Yhw4pcyuvAuM2akxt++rkY+kPhTm/R7KeG5kwoyMjIyMjIyMjIyMjFnx&#10;9z//i/aK+OrPvuZv/+Xq9vKnvKVcbnT/8UWtdl7rqkAN+IdcOjINd/2tZD4jIyMjI+OHDBOBko40&#10;Q6RoVN4F6N8fQEkYpNhZwe1NSROpi3cCANWv/0NESUpJ04JSF8TZy4dCSWpBfvl777QsTbRkSVq9&#10;KkyKFXV9aXL7aW0ff3uBh+sz3O3OaLszbLdnqPbnrPbn3O6+AKsz2e+/BLlBVf0Ixg1Yf0lgDeOZ&#10;CFYkNwAKkCsAArI51EpaA05ooGzv9CUV37zD9t1WNe5Z9V1gOJ15sykU7dnmrUfhtBUgpdBfaEN8&#10;F70z2gaPxlwS8Q31fhynZTAov2/kmdOoM+U9mGqlQ4aQuTxRQqeMBTa7TxnmAInbeSE39e8AACAA&#10;SURBVNDLQfj+kBRhJizcF9rIguvAeNfloXXU6WQlZvSKCsxM2Qz6xNz9wkU9MPYOnVNiCE/yGRv0&#10;x3IyCw71hzllJGbcd7/DMQMYi1QTOHD4COOZL7t9vBzLyoJkGSF88p1Y0cfDrnTv+e+H92dDaERf&#10;kFSkTQhpzwxvDOHwZ/h4+I4fb0wI5y0DpVnUoN3d0JJlNF2/baHWcbxdJ3XtTGrzuGPJQDeqdu9J&#10;Q67g1hrdFoWJUkyvpfxgXkiK7PpHsgVQgxCo7NA8KyG4hRbvQZZQfUCh3wCiEOxZlt+gGfaMq/Kd&#10;qFYkVcrinqJ7EIKi2LIodgCVqnusV/cNg11Rc7O+besDWrtDVgGYqLUkFqxM2qkY4jZ+1ACEfXiP&#10;aKKoqk1Xpt1e4vQR/V0RsqGOayIyVVOy3YGRQNv+tYgU4nYAjJMQgCjC21l3l5GRkZGRkZGRkZGR&#10;kZHxw4Y67dRAYUCwUfKQ6NV9StAEsIJmoKc3UJAihQlYQxQ8W9+B8h8NaahQWavV1TnMNsJqDdYr&#10;VvtL1PvXqOsrsr4E7QzkGuSKMEWnGQp01a32SQD6PPpAu/WzUXrDUyRirN871SbklKPpTb4xFYz/&#10;NuYyVyXU100eertQdLPYUzd8pWxh7revqnom4oxDxCGO0KTb0O3shp4S91iVf7TOGoHsiVKW2uDZ&#10;bXAmep3ttND03eFQnk5pJxf/Mf3Nz3PKSPPI+Ke6O4ZBo1k5lPwhhOkdbpZHoh+pkwdXJORyaJOY&#10;HzGS/o4AQYbhejIFwWMIG2IHAhxD8vBtY+TK4OBle3ayjEEGGlnpCH0ae06Qx8P1OJ6zvMJIYBd0&#10;5jKGMfTtnSTHmKqL1EEMhw4i6OJ++lwU2tS/j7IYRbdO6evLEUCBjSFKigJy9Rq4eg3uty15xidw&#10;ewfWFYCWNMORZxDDeTbVCeYQ/AU3nCeJeoDpOQYTa6455GTRTfapQnlrpiSxTVgpc06CiQqfocxj&#10;Pyn3v+fnED18It3Os4wFqXaeYz2d8nsBIs0Y9t1YG3+/EK5RRusQ9uFcU/byMONBMVOkgyfHnWhj&#10;N+4m23iqTReU61OjDfriiIjrECFXENvMC/iMhZEJMzIyMjIyMjIyMjIyFoLg639srn76V/8KqR62&#10;q3Nsf/LZbfmLX724LLW82spuDQDKlfnkGQAgBZmJMzIyMjIyMp4JMbIM/76SYgWwFkitxkJEQbLo&#10;32uuayEBrXfgvvFEYwWgqLpwdW0KKShFYXpxdS/nxW1VbkxLmpRnJlqS1oR3f2EitL2IrsjbD2f4&#10;9OE1dttzub97abS17h7eWM016v1rVHYOq14LuEFdf0GglNregjwj7XMAQrBsdNn9WRd9oenvVezg&#10;3HIgQojU7XUsWBwtT0lzWpOzAQu8E64WWffQU9hPOdeFm5i753NlK7Wsm2u5lzJk+IYdv7V9W4bz&#10;5Ajj8xlFlsRCm92HRlwO7FlTTpYxOZj9tIOUw9asy//QoS5lxPOedV49YZgwjhnzeYwDzynR+0Z7&#10;6LivM+5MBgyNvd09T7bC+GdHynHpFDhPrEMEO34zO/frkRgFhtSljnwK+01ItDIzpkguYuQ76SoM&#10;TtIbxTPjHAPE6+lZyTJi442MfnZBR/fDG81CpamylqwikqLv0jflqpCGgK2vj1DYnOIGgFB4o4I/&#10;GvhtPh1zO454rghdJkXqrkgiD1D5CEIhqKD6HoQBUBTyCUVxB7MCqrfU8kZJqVUqlPqxSUeI9eaD&#10;kEaBYLW+RlFsSSrL1a2cre9oDYlFt3lDtO/JHicU2zDuhplps9kDaKbShtxCRZRWKURJ1oXeP7yO&#10;1YElyCqY/OG/63twCPuNJwUgNUGIkmKiVJdHD7F7YxToToB1PzMyMjIyMjIyMjIyMjIyMjImoGhU&#10;R6IGUAE1ADZU9RkJUQqtVWyZ0OmXWvJ7oYmjryi0qKjlDtgQAoqjEaUJoAD3K1bVFer9Ba06B+tz&#10;1vsX0hBqXJF2LmRJhkfkuj9CgZgz9KHf8oTub6MrFznZOBTYVzoCA2era65jGmRffd2/H+hen4AU&#10;WURqA2Co250di+lsU+ml665v6XYjsDMXifcyHqfyj+rEUzaOOeuhE+22HY+UnXjREvrup2cOQ0Vo&#10;LM5UGsekeyD+Y/pOqpinNo97/9B+wycjtEsFdpFQ9kblnD1DXlLd2Dq2Qx4hWoc2kYdxpgg5JuHl&#10;r0vzGfwDRiQZKZPlIon3ctEX09n/jq/D0Zwl/ZyXattxmcYHfjyKBOUxhzCM+sKJcxFbG+oEQVZ3&#10;/5mmu9nhiDO8OnLEGQPyjHINebEBXnwG7h7A+1vY/TW4vQWstUFJ46fQD8sxryyctgTr4pi5rf2o&#10;PDv3IEk33/t9uHkA92c0vYSbt0/J3oJlHlungeEcm0pjRn+JQ9ka3D89zRQxSn9gVbzf+wQLsbX1&#10;6RlbsJ1jExNwZDOmGmMGGQiXozMiJOjqQCTby7Xv7KSDXaZcv2L8+hSkyDI6JkVvATKS7wPjwClY&#10;ikzwEMIiDTxGvq8Td4ZDJszIyMjIyMjIyMjIyFgc//Y3PwMA/PnP/w4fr9cV3l18/G//5Y8/ffXX&#10;//Xi4sP9FUs5Z7kTqdaUgnTkGT6JRibPyMjIyMjI+G7BJ8sYo4Roq0peA0DRzO01ybUYreGbsMoU&#10;ZCFVBQIw+zSIU7Qc7SeUojD5/Mt3IgVr1brQFXW9qYsCtNVZZXVV6O3tylCp3D6sIbXqdruyal8U&#10;9X5V720ld++/ZG2l7B6+BLDCbv8GZuew+jOYXZFYCe1Fe1rVSwBCs8+aTPAcYPFU5bg0Jyg4bz3r&#10;z1qHvxk15kIQtxd3D4NNyXR7Xhuvu0lC/9GtgGhhLkNAjBhgDsNOVwmBJ4mPlMPNwOYXqag5N70f&#10;e7rJE5FqK7fBPSxaaKwP319kU/vUSS6zwW8zid8X9j87w1fofJESmJn7Q4gZ6yRFWOCeNelhYMwP&#10;nTLGcej8cuHwHGQHqaPkur8ydtLzjaPheDNFujEXUk5dC/SfwyQXkiw64Fdh3BHET2NWLEqM0aSA&#10;nuDK1YQ3hfiCEow/oSyFr3fZ7WrRj8P3Fiv6lwEypLjpZ76n1oAjt5A+ki0abzijyKe21dUKvVGR&#10;LUkFpGKh110chX4DwQ6UUrS8NZUPFBSCYo9N8Q0gJKGyWr23VXmvJmoFapVi7zh9qLp3JBDUopJC&#10;alDECqlFi8ra3QVk1dE7aM3C3AFXtRWUhixCjcpdddYEihNIdPVYRx4GBBJNwo3fTPNyE6cVUncb&#10;OMZv+D+bLtDtlDiG1MJl9BFhMzIyMjIyMjIyMjIyMjIyMr5FiAKORGOk0DA0BK4kRBp9szWaxqJ9&#10;3rzSqd9qQAqTVfkB6/NvVMQMpJqVApY0KwlRqR6ubL99JVZdGasLGC9g1SVo5yA3hKf4HmQWAIQi&#10;4jgkIkYmp3o8VgHsoonF1CbbEmcMDIETe5SerHaezAO6PIQbvp6sx52yhcU28D8ncQbGpoEBccjA&#10;POBvoDuu6qfsdOLKHdv8NmcdDOTEKexdOvHyt78iEYTGkjky5v+deh6GPZT+gfjdrVjxwms//JzF&#10;n8r2SXHH7FPjtl8s/YPZiyfu2yP9Dav+ptVDY9Dg9PcUIccR+Ruk+RTSjafAE9MuKS+95Y5bQT8G&#10;t/JBNHPSIMgBshJges4iW4ONJ3z9WOin0zwJ275PY6I9HkukP/MBDeGG+ZD8YCCfS3e0Z4I48q+W&#10;NKMnz7CuXWV1BtmcQ1+8AfcP4N0n2P0NsH0AawNUANEurqYvtHIY3aT9pIzO19aHkgrs4VNrLueX&#10;8ShSmKMzEllbPBdi0zqA4QIqNf/PgAXWVq5d+7YN2zket0+WsQgWbdtE+/gTUngATXMTGMnuXAuo&#10;eJaSyT426qk1Ctzaue2rXv9tkvff7etuEWKU2RC0cehb+a2R3zzzmAVMFyk6drnrjO8LMmFGRkZG&#10;RkZGRkZGRsaz4e9//hftFXH5Z19z/y9Xt/wDu714t1p/enl/tdnsLythCQDKVXfEJWsRR56RiTMy&#10;MjIyMjJ+CCibA7lNvP2mFXS17sg0GgQGcS1Iq4VbK2l7ASqwELGPbWirRbRgc5p3CRSFCQuTi7P7&#10;AleQojAFUJX/y6/USClLg65EVqVJTVar0mS9Mr3+sOHNx3N5qFa8u7mkmujd7UuIkrvtpVT1ilZd&#10;cr97K8YS9e4rUBX1/i3JczFewOq3TaZ4zsbsuwG5ZqPod2djFb2jWG8+ORrSm+Ea03HvBUMRqovZ&#10;BWqvWt3+0E7j7HYDtf+MLPfHnuzxFKQM5ylHlpFtbsrwPpeD2sJ1gKExfmiETW9w9+2ZKYKU2QlT&#10;liZEiDrUefcbbwsMPeP89FNeccDs8hAlkcFsdSGjcgTPfYOuMOqcMZQLSdw/EYccN+Z0FA3zO2aO&#10;GYvQKD8THmBze7BN9Rtg1jFkiigpRZYxgsTjWfQ0wtg4Mhhf0HhYtYQXkRFhFOMwiPvV5V2GgaSb&#10;bAhpZuAgkiBmiT2KlsuH19ZNkWTnPdsCqNo4jar3bRwK1Q8QuQWhEBiK4jcQGIhCCr2lrt6LWAER&#10;42rzWwIVhaqqO2ixBSAmYlIWtx2JxWpzX5e6UzO1oqzlfH3nsmJ7iCOmoIkqTM1AVQiMHZuEsRZQ&#10;xNqAtRMOAwoRKQDUolSrS1ayBgChSVuKUW+mKPu64UA8RWkghKYQIclEx/HuduHcvbq9p84bEMPD&#10;rwgZk2VkZGRkZGRkZGRkZGRkZGRkZBwGqdBWz0KgIcTo9C4KoTUa7AKGjmmfAhJC1WIvAGxz+aDr&#10;q19DhSXEaFXBqroA642QK7PqDNX9Z6zrF2L1FWnnoG1AWwOmjKkvxW2VQqtR8najN5tlRYa7yDDU&#10;WjllKjqCjCaW/npQEwfU10+GM4N4el3/ejYC5ENE4bF7yxIhe+m1rZPaBwi3gbVtG594/cj8Tdnp&#10;pl9cwBbrKandpuTYeQOAL2Mcvjg2qJ6Aobo9yPxEGsem/9T4vccx0+LcxQ/33M1RxdL91/72Bw3p&#10;w4TN68JO1t3p6DYdR4gEwuvBe0cMfIIxwYLDUZvP2cfxbZIcNFTlz5JUm2BbVvpGjkeSlSBoHvHn&#10;rLhMdfOLuHkQLVFGEC5FgpIoxzhzB8bsmcibUkQvsXDPJErPChFfejrbZUOeUTfXsj6HbC6grypw&#10;+wDetuQZ+y1oBLQlzpBgOJxr7F2IqGt84EQbNeKkMANXhCXlZPEN57E5I9JYA0ckRN6ZePexSPmY&#10;zLC2miS+CIo0HrOWnVsXJUbpPhI84R3cD/PirzmOlJFH5SeIbs7labDubYrYkzSl1iht6IF8zOsP&#10;s7D8HJPsYD3sj0/Lrx07zDFeH0NS5MYr8a5HHwWDjOEHObH/wJAJMzIyMjIyMjIyMjIyvgUIbv8R&#10;uAXwo//9X7DdbHe2evPN//vlH334o1/8w+XdxcULqWXNcidSrenIMjIyMjIyMjJ+yChBg0ypLGmV&#10;NKQZAtEakKLxWmpP/5ZyTdAj3GivbY8C2AP7fXs6VSUEwEKE1mvXyzZ8JQWlUMPZ2V7Pz98BQP2j&#10;9X/ARFSLGpuSsgeglaACDFXjwlCIyB5gUQkAlFWtfP/uM9vXpT48XNru/kpUhA/btwoT1nYh+90r&#10;iJD76gsISpidw+o3IGrQ3pC4EiFR2+cEVgAgbAjGMDxdvvN4YXv8lr8vt/PDaS8G9iQRozRHfY3Y&#10;NYZIavwDl6/hlnHvhAkXtjF0+8aNznT0OCvSlB3CZ7bvizV+dzEPRBdf4PA3IEeYxwkwVWW+40kM&#10;fRUN3w+N/LMY9Z7qtPIopBrbCb5rWwT2LV9OUhbWGQ1eKbKDxcgPdNymhxx3MHbYWEQuRokv00c6&#10;T9hDzDGDvGBs148ekxTGMxNizsJ+vQCzyUzYrr5TtG/sTxS9paIAB3LR1lvPxtTPAclsPAV+fxKf&#10;7aWbFvvfbE+p9LN3CAecthnOuC5ok2ZN/6HIe4js218VVN8TMAEUqjcsihtt/ROt0A+AblWgRpis&#10;ivdNLUMhsrVV+QkAlFSsNp9Q6gOBgqKVXV69V289ZFJ41v9WeEQESoqBVIgY2KynmiqqalM1U4gS&#10;NDEzhYqYtfsQzLQWZVFXBW/2r7pqDytHnJ/n0NtTZNjeg8NL2ixqF7bLMyFNDYwa4hjxKQBYV8RJ&#10;cHEP/YyMjIyMjIyMjIyMjIyMjIyMMRqtWqD+aX8TENAgVLAhYnV/CWm0kyhRd5oialluTVYPoFij&#10;a3r5C4izikBk//CC1e5SrL4w2gWr3UtYdQXWV6CdgyzYbpfy8geIQBq7WrBjqLdPuIPXAbS0GmP9&#10;lSNnGOxNiqig5+BpniZLmOEk7GNtYbENfs+kiptS33NgH2rDY2jfnMIhO11/I6Lzn6P8bbyd0HX2&#10;wfGp97G9j42Mpexrc2FYv2N7XGi8C8OfGn8ieNLO/Iikj0GqOLPYol08ErmHYXUO7j21rh+HlE1y&#10;QE4RkA4cS1iR2tAswbA9TrxPP5XnJcyggyx45sU+3flcFKYTZ7ILHEVWwnj+m2dsjUBDEqbhWBQK&#10;p5e11GA9kN/EnHNoA/kcm+sPyE4XpSfbP2S4OVKAbs4k2dr6nF+GQs4vIedX0LoC729gdzfg3TVY&#10;V0046ckzAADeGumJGTu9rROIjTkDeZ9wHRhtsp9TTlJlnmWtMVitBtdIDwrRBeihCfgRmCJkOzXq&#10;6JriuPe8k8Oiz07Cku18iF0tdu8g+dYcso1FliuHohv0Sy/wYr5ShzI2ZxuHbT25Jg7X6FOZnAFz&#10;9uNDJEXJk4JSi/aZxq6MxZEJMzIyMjIyMjIyMjIyvlX8P//H/9Zc/Jx4+/EX9v7FV9cXu2+uq/P6&#10;/Kw6uzKrz+uyLhxxRibPyMjIyMjIyEjCJ8uYgGhJSEEUtUAgoiANUkMhjZedAACtkpr1CgBQPawA&#10;oDYRXPtxkT7pho9aSXn52UcVsi43vxYWBgDF+aYCACsLk6KsWUDk4+2aUmux2xbVbrsWLSgP2xWt&#10;KqEk7quNAJB6u8anTz8y1Vr2u1dSV6+ErLnffy7gJWqpYdVXIDcUmNZ8TdgKoIF8LZBVu/P1MzT6&#10;YQN57iv13WLrsS5I7h2Bbx4QUkBxHjciJgBMxG2E7bxVWtOCO3QhZpIY3HJ+PESzU7s5Tqy99oP6&#10;NovGUt9YfnwrZbiB3t2bxXi3nDEe8A2uw1OremN773wSFjH2fizu2RBzlJwvckQae/g3ZayVMA7/&#10;QcyL7JRsHnDgmZFAJdWmQG8YdE4YA0cMQSBD7c0g/lkw5UQ7t5Ns2nMLbaGnRSh85xjSjSfnNSIL&#10;QxlpaCqOGKqP8R2ItWdTKjdMeqM6vKK3IyrgqrWxKjfjczeuKwLXCmHU6ry8ZbmZILZtWkqRG4i4&#10;3wKRBwhuBSJt4XdQvWnzLyJyj0I/tLEppLxlWXyAUEkRKcoblHoNNu5hdrZ6j3L1ADOFgNRy76pU&#10;REnVfbeQKMqaKhUJqQHoutibqlndZt1YAjWAAqAJrfHxNwBKFqA1giGixX57BtG2s5sUqI6rn33z&#10;h23+fY6LZg1C/v/svUuzJMl5pvd+Hpl57nXq0g2CEDVGk3GMQwicDbWQ0SQz4UeAa6y404Jm+gH9&#10;D2ahnVZYEyttZgtuRGnMxM0YCJmNKAkEMU2ige6qOnVumRnxfVpEeISHh3vkLfKc6u73aes6kXHx&#10;+yUyPd43TERE605aNHEqRIvGWAOuaJ+IE1R1WE0ed6ytplh16NVDCCGEEEIIIYQQQr6F1D8LufrH&#10;fv/TlQEQcwIxMxODKeBETM1EzVxrpOHPD9dH5qcfZHb2Hk7MGcygM6jOYDaDaYHy8QXWy2vT6sqs&#10;OoOWF9DqAqan5n1ig7R1m2IijaeH//XV/17qhaVmYiIm9cLWuL5wiqWqhI4xNkuw5r+UwHlzBFus&#10;hR1R1LgVfiEyUQb1di3ObUX8QWMZK4tN63TtdWNrY4eUQ3CttfF0+W3XfFoHl+DScIljv9h3JLfw&#10;klpf2WfNZWRhxwc1Fv0RlgV7ceSSekiYqWVNjOyPE9QL4ziZHxj0Z972HR7fNfpwnbNnxJHrt5FZ&#10;RzKsI2sik3rViZcb85E3+etlst7eZFZSjzP9Oao/Z20wYeq1Rz8nBnUhSF7f1dXIuvqmsXTMyGlL&#10;ckYvYy+r+Lboa1vzjKZ+2hGlNdAA4Bzk6iWKy2tYuYbd38Lub2CP97Bq3T4v4NeZPdsaWAUXdH8n&#10;NqkamF7En3uL4kgPt8k0bzphRya9z7LgbzxhYvj8RZuG4RizxeMN23OU546aoJEey/oGQMN5JDWH&#10;TfpCmmPeT2cbr89T4gtF6vxBnR/Icap4c5yZ5hrWcd8g5UgJPVodx/uD/iyG9sGg+pV0I4FOUM85&#10;46sD8+37Xuo+sfmQvrDXj48wdpGjQ8MMQgghhBBCyMfBZ4Ivm80/+Ku/xUxnD7PZ8uG7bx5nv3z3&#10;8nJRysVSVgsACM0zmq/lkHJhNlt9C35aJoQQQsgxMY1+xQ/fyg5ACpg32ACA5o3sgqKSlB7V1qs6&#10;gMeyXXaoHmpjDzORqgQwA8ScwomUAGRWG2vYfLFy7nwJADgr7vwb1qs/cL+eqUg1KxRuZgbAzQqF&#10;Ns8nuJmJmxkKWPXFb65ctZ4JnFa3H16ILWdqTuVheSWmM3WislxeAeUMUiiWj59IWV7AuQrV+iVK&#10;fSmQCihPrNLfR6PWtbL6VGALQCqYnRlsjnrJwJnZGfxqgdmpmF9aEYGqM9Qa3Pahrbqk6jOQX2IY&#10;e36pXdcQhMuMftWmXqf0wUu3AuSdPNqVDun+STwSlH5cKOnS4U8MFm+OZI4w9oAeMHzIsj0ufik7&#10;avJTLta2kWXyOulDkPGTX23k9ee23JvD8dOhbd3Hi/xBGJMkc88HePaPMHo402e5e3AnfHjHPwQV&#10;1r/A9R4IOJpZRi/ZEy76dpkO9kV1H3f41Pp+/ABA8iGAINZubBhLWZfEbtv8g6t1sM2DQUD3MLXf&#10;n4g43tcbxyx+QsN6W77mG1cC6QUUnNfzFuodtGD9vElrog6tM6loakfWIlgFSS4bIws0I7WKuC9N&#10;ZA1fQ87dmHMfHESsfiphhfn8t/APqpszWxRfwhWr+kVZJpjNH+Bk5UwFJlItZo8oZs1niBWzlZzM&#10;71XFAQor5ms5PXnw6VZTMdRGFaLOTNS5StsH482kZ2QBU3FBh5Em3qAwm0JyJmU1U4d55c+9X505&#10;E5HUqyeba3qfFQYHETOoc+qCsJPX5/DPQlrwSsLuGKRLdUvhj0qxU1SEEEIIIYQQQgghhEyLgzjU&#10;Ulr/s5YqREQ1ZeKrWhhQoKodLsTMxDkTsxXgoLPrOzm1z0VEYc5Ml6dSrc9UdSFanaBaXlu1vkZV&#10;vgD0DKqnMF3AzP9m2YtO2t+L61/gAIj5fYF9RnjNZEYGwW+6MeF60SZhYDqALdfC/OcjiKG2Jffi&#10;7CaB6K1CSn/NLFcOm4w0+idHZQAcvm6YEIsa+sLzNv31Ww52frH0dCRWX3ttLj62T/i5ODOHc8FM&#10;XRg+a2ML3vuGObpcFZ3bfg7bXJywaTOfG1va4wnTgV3WIvcx3ohNMsLPPqxd07EziYW45MLckegb&#10;P/iIN9d/uOQav1vAhzJscM354VpzO/Z18YZlvrUJyi7jZzju7kncdjy9dhO1yaO3pY8Rb3jRLDVa&#10;8NeqejVUihnkxWvgxSvY8hH2eAu9ew+sHutzXP32ozo4adahtyzJCep6b9LNv30AKWeyMkk7OZLo&#10;PD1nj50e32gcuR5SeZ4q6PZ+rn8vmDJcavcj9aKjOLw9Sd0/TkbUeOMBPmcucGwyfWoSn4Zef/SB&#10;pvtjPBft/d1pq4Qdsy9n6ljQr++Q0DRlENYE7SLXjqd4pnLM0CosDp+/nnvZM8whZBJomEEIIYQQ&#10;Qgj56Pj1v/tzAMD/8NnP8O7xtJTPT9/9p7/+N+9/73/6j+fn7x4ucWKnKutapFIuet9I/WeaZxBC&#10;CCHkWAxMNTxSGIr0r/XS+xW99tCQsgQWhcEqaRy5zZyIaeWfI6ifyQNqmwoAKAGsZOG9Oczqc5vX&#10;VGFmIuqvB+Bm86pUs5lTZ1cv38PVSxvuO4vfwpkVKlItXIVqVt9DFaX4N8wXIg6BC4holzfTUsxE&#10;3NxV9varl3i8O9diVmFVLvB4/8qZioozt1q91Ko8g4hCbYZy/QpiDiYKlOdS6WtRMROpRMvXlemV&#10;kya3lb5Cbb5hgBi0+lSBhS9LAQqYuXptQwCDhK+eDx/xEfg1jVgcHih/rb/Y0bt2WJ/1MZEK/o1M&#10;SODf6BQu3A/3DS6NHxOTzLH+Pr8gB0iwatT6AUhwoaTCDPcEeRozBNmGsQf9Jn2jRVhjUe15m736&#10;8dPoWLiwl0rLhF8r4vzmFjkPiWLkwc1usXaYp/jNPWFYe5plNCvJzVvyUmcEfafpT03nlvb4aNhx&#10;cMjUojT/SNOcwyfQJDynCTzqK72ABFaXhwT+K9KuGffWU6WJxMyFJR+kUYKQ8/lo38IT+RQYet4L&#10;g+R2p3XpEkT9QVSAqnskzYnBSjj31rqpRQCozYrfiVmTCBFASivcVxI+UlsU783JQ+sUYmKYu/cG&#10;KQERZyYqbmUni5vGfwnOzGE+u6tm8zsAcGoOs2Jplxc39WxQAUUB1a7enatToQKrEGAJcwgJ24s6&#10;p+rUm0hUVgDqtDnHVJ1TcypqQAFXrhd2szqV+vWUItJ/qt5vB6+SRGsfAUDFEj0719cFhYYHnZmY&#10;iTnBFj4UKmaucY1ym08nhBBCCCGEEEIIIeTbgXP1elHm92YxNRUHp2oGiKn69+kCVjptf7iu4Fyh&#10;IsWtiDOpf9T/z9b8kO2scrpeXlm1vIJVZ6iqc1Sra1TVC5ieG+ykNjQ2WPOrZftTay0n1eYH+M72&#10;uF0o6v3OftCixUDY3Gw3P+g3/wZiwJE1h82RJdaA4vWQSd9+vpnAsqRXBoD/p2xbRQAAIABJREFU&#10;HOQ7Elel8h+XT04c2U9EZk1onzKIDEk6QXEi+GZNZOzF0pMZtGRJrbr6/SH7Lkv68OOV1kz0I0uL&#10;R2Hb7G9DXERx+nNLnu05oVgyPP84LSAnEI/ZRzAeh9db88wtrPu4Um8bD8I5cod4Vrr8SrSQmGdQ&#10;nOGyd7AYOuxqI0Lz3snSpm3UBOWQ5w5ya/LbXB+1nYHRyx7mLU+GDdt5/GzAUfAvg2jMMtp9ZvXn&#10;ZqVXTk4hJ2eQF2+Ax3vYwwfo/QfY+rGpGweJzDK8CUeWI5pl7GKGEN975SbiSeoiledJn8nxRL18&#10;dO4cm1z3fwypiztzXzVBvkcNERL9PtzO3QdOYp7zHEYwQPQwTLCdfMLtCdI4RVFu6I/xGN9eN5K/&#10;49XxRH05557nj3na22p/3hFvmI/4HXHsvnOLhCHT6MlHDg0zCCGEEEIIIR8tf/PZD5stw8Wf/8bW&#10;P7+8s39V3Z1/sVjcvHi8PBV3DledSGG2KtRC84xwm+YZhBBCCPkomc0AQIAZUFlttqEVxBVmgelF&#10;/xogXCUQdOJgcYVVWslM51KqWfPjr8xc87CeljMvf7byce6vc/fRCkOTlk0/8wsAWwJydvGgp1d3&#10;86KSUgorisWvgUYy7ArDbKZAvWzgZielAMAcsOVjIferOVA/r1iVD/NihZl3tdBqOXeltTJhWS9P&#10;TMSJNscfbj5BuT6DiUKcYb26tnJ97QyKQkxKPdFy/Xsiom16q/UbUZx5fbvBCqmq63qVRepkmi1g&#10;9qJb4hET6AnUrvwKd7MeVsBs7sP2hEsl/rOgEbYHCzybnldKbaeWnaS3ZfklmiD6+nkX0e7yOmRv&#10;uOGjM0B3WICSLhXhc1XSmiH4z+HfaZa4ugd6vKWABPvCzVQa6nRIe+XwgsMZlEGmPAbX7BhPL9+9&#10;Ou1yV6/t1sr/ZrsppmbRt3d2vyzCJrRdgupmYbGnQEBt+uBfp7fVaymS52wqrzr88bdYtYGPnNLz&#10;m4jiTT53J7KSINKmDsSJ3JrIMlp1NhN3I2KVbzB1dFKKcx+sf7ITkVsrZu/EzPk+7hwMs/kXClPv&#10;qCECwWz+FYriEc4EcDBTwWz+QRZnH9S0MxgSZ1bMVoOMz4t15Vw9KKsKIIrFYh0WlRWztRROe/vK&#10;dWFORNSsdCJWqUOlbXtQAE7UQet92hSaWy9PoM0cVyoKp9KF2cxryRoKI4+qQ/o1K+GzzGiHKzgT&#10;ARQQmM2KUkxFErGpVOasEDUViDOYyl6L5AJTGJyrX3Xp/Lz9VE+JE0IIIYQQQgghhBDyraX5Vd05&#10;iCm63/kazAzOmaiKmYkBBUyhtb9u+2OgAnDz0xtdnLw3gQoAsWoOtZmaOanKU1k/vpFyfWnQC1Tr&#10;S6hemFangM2k+bnSe7s3awqNXXxPQtmXpnWm53VmxrO6wSyhceyIfuPcaJYRCprCtbDUz5uxyfqk&#10;b0zeAr8GEkYblIs33+9rxfIm5blyGS2zWAC3ryAsLsvWfBu9xYpB+qOFxIFm7ql+le6VeZOwLZvy&#10;OLmV0iZz8QJP5rSjYMHfsYWlbcLJLTSPhWfxRhPIE1R8KyBOmFT0xMZ7pMO38ZRhwcCAw/ppANBe&#10;s8lA4xtHUP3+ZQKhiVK2GYXnjXTbUQMhP034+hJpxt6u/HthJcTK9YENc04y39Hcs+0YnGg77SG/&#10;4DjSzp+bVP9oy/WJBv7Y3MI/P2FmMNXuvLPL+v/rT4HHW+jdDezxDlauUDfU2iAqDC9pnnFEI4W4&#10;TQ9NYaK51Z9XZ7o3ZtXnT9ROcu17EraYOAfuIH5fLqwJ8jzVfVUq6MGTWcFcJRits3js29uALhn4&#10;lPWaCt+CegueENo0MfTaSLg9VV0HwUwUZHwPAfTnm1wdt4YasKBej1jHbbs+POjsF0Jg2M3j/rzP&#10;szDPTNbI8KA29JRfmsg+0DCDEEIIIYQQ8jVAcPe3wB2A7/7o51ieLFc6e/3VP/z+H7/7/hd/f35X&#10;Pl6hwOlMq2K9qDQ2y5ByYTTNIIQQQsi3DtdfARQJV1OC19V7AbGa1dfUf82ap/0sv5IoYmaVOgd1&#10;qoCzpRiWrRmHQZygas/XICwRM3NF+9yW08IgZqU/PjtfVYsmzSqC8xf34szUeQX+7/1OXCBCL5zO&#10;3MzWAOYASjWT2awVbpuDCGYKZ2YqIm5mKB8dbt5dQSuBgwEFpFzO7eH+QpqHIkWcia7ntlxfQGFe&#10;wWwK59aPlxblCcv1G7PVhUmhzovQTRTl+rtitvDlrQJxgGJdfRfQE0D8UwBiBhXYBarqDYD26YBg&#10;eXkGtVNfdhJWpMDE7ByBlrx9zqz7OIdZ0AiCGguqF2Yb9ejd2dIGHi+XtXr03qJefWSw3rZ1hMlE&#10;+EcQ8s+6iSXX8MLl7WMs8vVC3XIB+5CU1MuxgRNAQ79cDF0NdWVfH+/ehtZrF/ssvG96GMFbNRhg&#10;Iqv0amWAk0cAFaLmEjxWUUJkCfSX45vFbCfOvTdxN1IPhP3mJ1jZovhCTAJDBzMHERNTm82/cCYa&#10;PYsocLK2+cnvGkufphmaCFzl5vP7uOAEgM5nD242WwddHKrO5GxxJ85pZf7NhBAtpML5xb03DPLU&#10;40/lTLt8qIM4VeeaQirUv7pHnVklooUfEmBQV1klRXNuF7CIfyi8EGeVqZiIa89zzlBB3HJ52suX&#10;PZzFc4YELigCwJtnhOegqJMXJAAVXH+QUme+SYtTbIXAKnFWxPNY89SdfyZprME5g2xhzUEIIYQQ&#10;QgghhBBCCPkG0iwIeV1cs6DlTDT4UbZZvFHTwqACbU4VmIirnLMS7nSJxdnb2sxaFLZe2Lo8F60W&#10;0OoE1epa1ss3sOoCpmcwOzXTRadQCldvvJwL1phltEsjJiYypn5tftgOtU/hdihu7q+4AEkBWE6Q&#10;mFsXSK2PxAYaRzbNCAWsKeG3N8BvBdDBMkJYBmH5+PUU661K5BLQ5PNQ05DMeQIveM+nPyfkneLl&#10;9pvxa1K1OL5XD0C26W5P/It/sJqTOxzrO49FKPKM2UV3F58XZXHsOrOgXfjxQFKrhdMi9Yg1+pZv&#10;OaABxkYAuTBzb4rP8m3SQwb9IOWhYoh0s71yHRZTzlAAQGds0D3h2wZo0bnDNCbGyV3njT2Nm8K2&#10;029zwbyQa+fP3JZS7b79/Bzpaky6wjdVdOYZ9aq1OAdcvERx8RK2XsIebmF372GrB1hZAk4gzZK+&#10;tHN3YhYJ63Wi+434HmDQ3qMHYML+459bGBsPP258Y44mn4GwHt3+wflh3g/sHKm6nYh9TS8mM03Y&#10;lSnuo+ObQ084MfhzJNjOXVdffFiafBCH3j/lgt62P/r768BsKDtfTc6UcWQKc6uyjG+a/fZEk9wR&#10;+nE2Kv+VOXYOTNybdGx7002eGxpmEEIIIYQQQr5W/OKnP6g3PjN8eveFfrW4uD2v7m/19v50dnF+&#10;oavioijKGQCsbdaaZ3jTDJpnEEIIIYRkcLuvnA3MNKQRYjdGGwJUcIV4Mw4BgAooxWxmIog1zybS&#10;/mht2h43Vwq01pW3EWp/BcIAqKl4kfhg2cIgpt1rtgyAODM4p2iMO6CV2Oxkra/OvpwBKFH/iF66&#10;wsQChXYhgsoM85NqUGhFKVJ2cbTxB+VrWkq7dGQijS+HNdkWcWaqIjMdBl/NnOr97Znc3V379dg2&#10;HqcCcyr3d69VdSEGtehpH3GF2nJ1LmV5ja6EBXAwdJ4dYpijKl+ajT8tJCKmVbUotHyjaK0P2vLv&#10;PvcF5wIzU31l0DNJPTGzDxXewGweLWeF4Wbpzp38q4J//qEOuftnuwthhsL9FhCNvC820JV3cilx&#10;5r40cWuBiWJoB9A9quAfcED9lKjIA2bFu3rfhifJTAwGJ0Vxa2525614+qeIwAHOVAyu0sXirZio&#10;Oe1XnTozpyImipOT91LMy57FQ2N+YBDBbP7oLq5uoNVgUKsAFK7IJ9xVoloMll/bnhG8MjD+Cwmu&#10;MwgKQEwFlSbdFkTVaVynoiKqrjKRAkDzMhxzlRX2/t21pV5h54beN9Yk0wHQ6HU6hrJ3rmtOzllC&#10;GBRS+yehd1733FqQfmfmnDlV6YeoEFcPbOogBcTgorxE2Ug4+tQVUQCwAr1XTY1Q7NRvCCGEEEII&#10;IYQQQgghZAQBegYaaH4kdY0Ju4mFgiuDSf1DuwKGojVcFpjMF/cQuW1UVp9DGvdjRWHl47Ws1pdm&#10;5Rm0vES5fgWrLmF6bmbNolZgpiFAbaQhiqFXuRfwSm3YAcnp4Ex2EH3FotNQ3DQm2BsTNh7ZLKOO&#10;Y0TPB7+gky6H1E/08b6tlriyb43eMf9x2Td/Nwk84/z3jENwXAlYvWjmzTJC04y+AHF/wp6ZEATm&#10;BJfhpcdkKv1fqqK2qDypV2iBpvzby5p2f0xiMWpsOnBI3aeMMAamGInyCa9JiWUPb49fL3q65+hY&#10;zmTIHxuUbcpEIDTNML8tvX7pw0rWjQXVeIjZUkqIOxaGJdqTz1PClCUZxHO2pXgY/JjMGrzBhYS7&#10;GuMMM8Aa84zZAvLiDfDiNWz5ALv/AL1/D1stAaufUhHpLz5bs9CerO8JxrvR+6WxuQb5djLJJLyn&#10;IcyWgSPrWpAyTuiZKBxx8n0CcX2STHH4cSG8/zqqqcKUpnNjN4mCbjt5XXwPFj89dgCZZjdJ0LHD&#10;jY8scyvZT0Lm2smIy/WIdBNw/4m74CGofIFP0fYy4/XEhopDA6nc3O/n97AdfyRzJ9kIDTMIIYQQ&#10;QgghX08+E/y22fzDH/8Ms/n88UYuHj//3n/99o++/A+X6+XsYlGUZwCwKtSkXFhsnoFTINIKEUII&#10;IYSQY1MAs21XM1qjjcKvZ1v7MKEbrkQIisTqRAWR5nqtBK4whH8BIDSm0EpkqXNvulH/DW4aXXdu&#10;tbxL5sMbhsT7ws/xcUtsJ29VV4AUTt2L178zV0lPMN48WVa9/PS3cIWZiww3tN4ncIr5oqrLwQwq&#10;YrFhihZWLVyFDYiDFaW4cnm78ML0wQM0iesMgJTlHGVZQFzw9Kjut9LlILJczU3N5Ze1khL8bBoB&#10;wGJR/z6YCuqXuu22etZcU8zmq0oKK/ZIy+BZOV++i8XaoVBvChPSGsVE+wutROfzqpjN1gCw1i36&#10;8QwoqspZYxoxKABtfXRgrpKi1CKV7nCfllbEbbto+oEAMKsEy8fT2FChAlCIWTVmsmAq+VYShJP4&#10;3GsrTRz1F9B8vUuiTVYi5s0yEPwVN1MVmAsNILLr0QJ/rgAGJ61x0YbsDVEzcQJTiDiY6Xg7dArJ&#10;228QQgghhBBCCCGEEELINxjxf8S/Mz06buZtAszUweCGOjqBzM/eYXH+lTNRE3NWVXMzLcR0JuXq&#10;pa2X19DyElpdQMsrqJ4BNreEzFlEDAKTThJvrT65+SVbTAKvgjoxocFC8k3Zmwwxxoh/Np9S6LcN&#10;0pkEtLYjodYT3kggXQZxecSCyI2i6FjkvavQM1dWzf44LQOR5ojeKyV8nxJvzNIt4TStNhSvHRx/&#10;rjwjcX6s6zy2WwiCePaNPz4nrMtNzQ7W6iB9UJjMqGQbxoSGh9qkjBgABGUWtrMxs4yBmHKKoolM&#10;F6Zr7wcQjYVhMQwkuuHxIM2bshCOQ73xsTfeSk+TXR9P1AkaA4ReBHvMHTnTolweIkOWuO2k5oNe&#10;uqduSzuSM/voTsDztsMAX7/tg0GteYZ2pionZ5CTc8j1m9o84+497P4WVi5RNyyBNP83gaWNVg5N&#10;a8YEYdN9gI1dO8W4cNR7rJw5QO/GMkM8B0w48R5ZaN+NY/WncF/vvBEDplR4B3E0Y5SRiQHo17F/&#10;ImYrY5QDyTWfSYIe6Y+jfTlvhjJJHcPXMY7r0zCcgEfOaz80503Yj484duXu+do67rWtyDBk0/cK&#10;8lFCwwxCCCGEEELI155f/uSH9cZnhtf3v9ab2Zuby9XvbtYPj6eLxdVlURXnRVHOAGBtMwXQmWYQ&#10;QgghhJBvJ1pl7wVjc4sWVxjUxAoRqcxQRKYYlZkVrXA/GYY/R/b0hfAGF4pyZpUkojEU+jD+238h&#10;gof77rNWySWmYsxYoBcjgMIpNgjpB9c5WM8s4xAUZovTZc9U5VCseYziQLMBOBHTSsSlDF02JEEr&#10;8QYPk3j9Sf2WO/ewPjE81kYP0Sl+X8o4wq2Xok35Ftuam4jLPxoRhCEosI2piBMYtPtcAVCDFOjM&#10;K9QV6qzqXo/V7PemGXGYnRGFQxUZbcTE5eLDhcGKpnzhek977oY3Cuo/B1Q3xanaNiGEEEIIIYQQ&#10;QgghhJBnQLxkHbVvhVgo2mnNNNQKALPOQ0PUSbEGZmvMTu7k9OqfmmudrdcXqNYnYrrQavUC6+Ub&#10;aHkF0wuYnpjZHGaDV7iL+Iil/eW51hCZQNKvj27FX7HhQyza2/TT+Jg4+YmMM7IvQZdOuj8mgMsJ&#10;4bYSxx2a/1TZ+/3IC/966ZdhGQCbxe+H0rUqaT+Hb3ieJn4vbsu4UvhILDr9qVZgDtEM587dptmh&#10;XnCCF6C3IvrjZ77T3sbxTelWkhY1xmYH6SulZ2iRFFMeQiLspzMqGUdSbdHvl27bF50JhuNHJgu5&#10;sajdL74c+ukI7J3SAvQnNlnKtZtc/W0U5j4l1pT3SPv/GNphioE5SrPPVJttBzm7BM6uYOsVbHkH&#10;u30HW97DyhJwApH6JQ/xiHOU9Eb3Br1+4iNHv8+kTHQOrg9fbvuaco0Hjv0msCcWlj+BMUpXz+k5&#10;xhuf9Ax0Ru4fd+aYxihjhh9j/gGHnfzREJu4DfqmdefFVTlpHdeuUkOmqOfcFwE/QKXibQevXL0e&#10;2M+POHblTGzaOuw5J6ZuspMFMln6yPTQMIMQQgghhBDyzeEzwVfN5vmPf4aiWDzerm4fP7/7ovij&#10;7/6ri6UtLh1WJ4vKyapQk3Ix+Ba7KtQWleM3WUIIIYQQsjNW7Lgq1Zhf7HSNP9+ZiQLmRETNLDBz&#10;qIqNxgzdM5ZqZrO5FAapBFYEgvzNCatQSWGFVfWKWYHdDQJSpgs7Gm8EF3bvLdjH3GKAAVZJ7YYA&#10;tH93pChFSgCF6sZzQ0pEizjVRPkyCJxZCbfTIlFj2GEzBysNgmImULNizzRValYUM4GK7NUXPM5M&#10;VNC8VMgaGxZJWX6kTED6JygKLYBit7pqw1Ug6UJCCCGEEEIIIYQQQgghhPQIzTP6+x0MKtBasGSC&#10;2lajUQ/DIfR5KIpHzGb3EDEH/AusUf5oNbdy9ULWj1cwPTNdX6NcX0PLKwAn9XmNZLn10xBDbfku&#10;aBypQ/MIMRETs8byeSjW2kXAlXsz9hMJoNuSl/ZjrypicWROABfu30kgl8r3NqYjuWOSTlc2nYFI&#10;3evC/PaxZK2tP0VPizYUFk8T/4i4TYJTkNg+NvuuIcUFE+qUNxRa2zaTxeL7+BGF5K0OsV5KrsWn&#10;Pu7j1HhsWhD+DY0MvAA2FlPGgtm9iUwfYnF8m/jnItNVQr1oL3nh/i3bXdZgKIqkM1ZpkhULXA+Z&#10;cwaRZ+agOMx2su23nYGJR5isY7WlXbGonQVpGaQL+Gi1v6FxhgV1ZmZt3clsBpm/Ai5fwpaPsPsP&#10;sPv30NUjYAqIgzTvu/D1699ccVDaorm1dyxqHrGBRq4NTdJOJjXJ2IGsjj686bKREw+JO9OnD2Q4&#10;jvXHtE1GNGNt5CAmN0PpBY7grq3bDsf8pLnAWN1OMNcfs/nkxnbrvgvFHL2OLcroU5iipAwkBN12&#10;fVIYEPpt5UCO1KYH34vi+S//CqhBSM0FmCS/5GjQMIMQQgghhBDyjeSXP/lhvfGjv8bry+vq/cPj&#10;zcXcbvDweGpX11fFUs4cqrkUZivAVoW234bDbZpnEEIIIYQQkqNA4Y0J/BogFBBnSSOMTfjrZgAU&#10;BrfHClNzncDMVERc/XePpNTXSVE/ueWf4No5ILMKgpmDVAordshTuIDTXmuK2CBl66Q0mao/wGa2&#10;W/nO0JpmEEIIIYQQQgghhBBCCCHkWDgHmMGJSEoUpaoGEYOZmJmDmUMsH3PO5OT0LU7OfwfAxLSw&#10;qpoLUJiuT7F8fA1dvYDqlWl5gaq8hNlJoGrsEKl9DGprjX489YqMiGySTkd4QVQo/JpKBDYBPaOQ&#10;SGSVEn/v9TbpXU1DYkONDSYbOQGfN07IaeVCQe+UxLrK+KXW4XmHRx4HPJ0xw8H4pKREn2NJzGVh&#10;o2lB1BakEZpHFx2r3ltfDIQbEhi1yGRGKTnB6zbC9FGh6wGJGzPraI9/BO2y7Z+hqN+b2CS264s2&#10;hJkYg+K2mBWbI1Mn4Xh5yHwRi3JT42jCcKI9NFJvk4umD2AgCo72ez6WdriJ1uCivveo36bRmmfU&#10;bz+Rk1PIyRlw/QZueQ+9fQd7uIWVKx9KbZ7RM+LYrznl6tng3/TR70+9c8aMVQ4lZ6Yw2X1Wzzkh&#10;sc+nI5P50fD2TVJu/D4szxv7czSPx3PQxzIWTIK/Qeu5rSFoAqmbiAnvv3JFOUXzGTFAEtQ3KW29&#10;Craq472+G4RI888RjGASDbdfr6PjUHzzOmEdH9UIZixeJD1iPprvDmRnaJhBCCGEEEII+Wbz07/A&#10;V83mxY9/Brc4eby7u3n85w9fFH/03X918WiLSwc9memscKYam2WsCjWaZhBCCCGEEEIIIYQQQggh&#10;hBBCCCGEEEKeG+ccUCs+AVVo/UnhjbJFzKmKAgXEar2ImbmiUDWrxJ0uMT9725hcGMr1Kar1uaou&#10;sF5fiz6+tGp9LWrnsOocZjOYNhrOTqzqjTQCswxrBKxijYtGNhOhSUbMR2KcMXhbfGwwEAi/94sg&#10;YXYxlvdNRhrx7kT6e+kd0cpNY1oRpgUDjWUcb+/zwTHu60rxRMRJCveniJO8gzaxPjVhnGJeICpH&#10;q/cunrT5Qnze1ILXWIAeGla0f2Pzm4ThxiFmAjnxey9tz9wcc3r2QV1JdGyr0PvjTtgW/b6Upj7V&#10;Rvp94MBCi8fcjEA3b3ayOf5UW3qy4Sdh9pEzjvHHnrsd7kp8i1FXo8BU2+Nydoni7ApWLmEPd7Db&#10;d7DHe1hVAk4g4oJrbRDmFqlAOJin2naKrCHMscgYa+0ZGEYnsHjQ97Rt7EhC+zhdk+Z5JJ6NZ6fr&#10;+WAzBaCfx3AMmyrfKSel+kD+fDTnH+P+64g+Dbl69WPjuJlN320hvO86mOcwj4jZaCDxBGmcqE0n&#10;5+XxC4Lspto0+VihYQYhhBBCCCHkW8Mvf/LDeuNHf43Xl9fV+4fHm4u53eDh8XR+cX6xlPnlfCUz&#10;AFgvqtY8w5tm0DyDEEIIIYQQQgghhBBCCCGEEEIIIYQQ8lHgHGq5Z6fLUjPAOYgqTERFVQyAqgoA&#10;MRhgKFplaFGozIobZ6I4xReASSN3K6rH29dSVeew6sLK1bVUq5em1aUACzMTC14x3byx3QBoY5bR&#10;l1d5nbS/IBaBxcK/ZzbN8CLHUOCdEsDtLYobe4tyLv9+f04kuSH9cZoHJhn++ITa6abuh7rZhKa2&#10;NVXAlKYZ8eeP4NG/UHMn0b5N58Y61A3ZiYW6hkYUbsOLj6GZH31JOaK2cGBcbZvfQhCZMsHIXbO3&#10;mYAFcY0VxDM3S4m6SdhnU2Yn7TVbpFmCf3tGAn5fOPYEXbaLt9mZMrg4dI4YEyInDCfaPG3RHnJt&#10;aWvzlSj+Xc1VeqYwCaOYOJ2j7fMjpzW5sPofEYGZwczaOpZiAbk6AS5fwZb3sPsb6N0NbL0ETAFx&#10;fbMMM5hsrqmN0um+jr7dDvvP0YxVtrhP2I+xSQnpQb/nyJQzUziQI+rYN5lexP0tPp4L82By9TrF&#10;/XPOSUmCuvPnSHx+riImSNeTNB9vJNY33Eqd3N1jH4ls/53oxiH1JQDIl2/SQOIJTCQmaNPZ+8JU&#10;UQ6c5DKD+XPfwJEsNMwghBBCCCGEfPv46V/gq2bz4sc/w2w+f7xxl4+fv/n+2z/68j9cLm1xeVrZ&#10;qYpzzlRXhRrNMwghhBBCCCGEEEIIIYQQQgghhBBCCCFfCwRwyAjRayFybaZhJgYUqP8PT4GcXn0p&#10;Dl/AxJzazHQ9dwYn1erKVg+vTctLserKqvLStLoEzNUxh8IygQDa6Mm89MhCAbSJiFig4J/YLCMW&#10;LW5rcpETSYb7JxE9hqSE4JsMNDKk0t8TrUdZ64njMY0ELPey+VT8vf0HRx6Leg8R823jbLEDY8mJ&#10;gx87d0uzjEE7sP7F4/W+f95baWHCfCFp1LJT6GlSgsjYNABI91t/LGlUsEfiYvF0zrRgaxOFYzHS&#10;xnpmFg37+oek8hgacFijSe23F+tMM3xCpjJUygmRzZq484YTm+orboM9Mf2mpAdC7ba97ni9F/Hv&#10;xFSD/oFmH3sjXRvzphmdeYZ2ZhWn55DTC8j1p8DDLfTuPezhFlau4Q2pJDLL2NTkUsZUyfOiufBg&#10;Y5XRyDJpObj/bJhP48ODyf/IwvonwNd1dy+VMcUI2n14/t5Ga4MImjEsrNPJxsdeJaJziJDOICN/&#10;MXpjdn0hJhkEnqv5ZJr9k4xtqYRMEW/OFGWjgUSQjsH2VPU8fZvOzYnteJv9wpK6Lvx+QT5GaJhB&#10;CCGEEEII+Vbzy5/8sN74zPD6/tf6fvHJzfXN+5v5u7OFfufualUWF/OqmAOAFGbePMObZdA4gxBC&#10;CCGEEEIIIYQQQgghhBBCCCGEEPK1QQAxldbawgBxzlS1fgbKOavNNLTQ0mYAICLmnKtEXKmz+e/k&#10;5PILESgMDuXjuVTrc6ieYLV8bdXqNVBdQvUMpidm5uqIpJMYiRga44z6UCMkNLPmTe+TPI+VErLG&#10;Ysdtrk2KvQ82TkiIwbzINdwXvik+FHlvEJCl0t8T9G4Syh+q100E0TNL8CcljiFx7W7s4kqRIycM&#10;nICBqDhIVvzXH88dy0bRb/dtO2iuT5lW9Os9NhvZXiDo3XFGNbVxeqdocxmjgnhfKh6BtGL/VLg7&#10;9ffAtCAnpt6UnqdkU78cmJxMlV7p2kr2BAFMJEjfxIWVEOZKZPrQnrrxqCpnAAAgAElEQVRlOwjb&#10;Uvat9mPXW7/t7GrW4a9Lmn0c2bgla/axTdgTmm1IMD96fb8YYKr1PueAy5coLl/CVo+whw/Q23fA&#10;8hFWVYBzbRj1tGu9MLuw00YZ7fwb9x1/XWKs2ckYZXMB9E0zwvuISRmba3c5f4KBJcxjmPcJ8h3e&#10;Sw3mVZFozOz3101t5LCERXmdjKiecs5ng1OPbCJwxOYDZMbsRNi5Oq7/+oumMkcJ+65NV8SbXOty&#10;BhI5ow2f1oPTlWnTB/bjwXfBeLzN3av1xuP4vph8rNAwgxBCCCGEEEIA4DPBV83mpz/6OexitbrT&#10;V1/+0/f+9dvvf/H35/e4vzRnZ/NV4QBgtajUX7oqlN9+CSGEEEIIIYQQQgghhBBCCCGEEEIIIV8/&#10;BDDTVgvaikvrDyro3C3MTACDWmCkMVssbb54gDnDGf6ziIqpiK0fL1E+XotWF6jKF6iWr0yrKwCL&#10;Jpwuxto4Q6VTpAbyu56AdCe1VMrwYlsBWyyQjN8OPokQLid03PRm5S1EY2NvvN8k5p1Er5t7WTM6&#10;Pd6YmPhw3d2YK8W21yO6ZkIxaGyAEUebY8skpMS9fr83BRhck6z33fO+se5T6Q3Gn31JGRWEpgF1&#10;PPl+mzM2kF0SlzBbSJkVtGnZxVXkSIz6OQTJm9QsIxV30BfGxo3pIh8Kc+MocgYTm8ieO5aHjFFH&#10;mJbR/I+E7dv9UU0agvj3Mb3Imm0ckLbW9AKduYGZwcwAq+pjixPI4hTuxRvY4x307gZ29x5WrutM&#10;uaJnlhGaZ8Tja3xvMDbeHWqs8nxscC3ITgCpBrrrvDzCpvupQ4LO3Eu194WJ8X3s2mmMFHAks4wt&#10;yDaBZzIXmMKnodcHu3SHY2eqjnNtow5lkoRlyvpQI5gRU5QxA4neROy3vx79eHQ+D4vDb/dcwr4u&#10;4zMBaJhBCCGEEEIIIQN+8dMf1BufGT69+0K/Orm4vbxd3S7eLRa3n+jFXB4v56tiAQBSmKUMM6Qw&#10;s2pyO15CCCGEEEIIIYQQQgghhBBCCCGEEEIIOTqh9GnwEJSI1bJTiJo5GJxZKSLSaMcMxeLkzhZn&#10;N3BmpiisWs8dtEBZnWN1/6np+kpUL6xaX8P03GCuFkoFQnOp5e6BWUbvOS2Deen/UZ7TSr1VfDKz&#10;DKATbIfCt/AN6eHf1L4t05/Ljxf9hbpWv31IoVod2dCEIxSjYZOYeApyrhTbEosBJyQOLtYbhp9j&#10;Id/WUaRNM3y55+s9LLPdasLXfW9fpMOEpeOeoiePic43Ce99WaVMLcaMNuL4s8LpfUwUnoKmqts6&#10;Ceor1W+PEbenp7M/dvyxWYYIxKyJc1h3u4z5OcOiMQOIlNHL4LoNbSVnFNMaOBzRpGGs7W9s44ae&#10;KH0Q3gSV35pniL97aepbtTvn7ArF2SXs5aew+w+1ccbDHcyq+nxxPfOMlJFWP1L0xm5Df+z7aMeE&#10;nYjmipzQPnBiS8/LB2Z67H7qQPp1K50BS2uMko4j1S7GzMx2T5ikDQYmyvdg4vZ/4qAHk3jKfSB3&#10;8R6kPBsODXKDmdAmIyNr/pMm/9OZomTuP6eo35xrHZC474zPO5KBRNymd/jOs4md5ruB4c8RvgeQ&#10;o0HDDEIIIYQQQgjJ8Zngt83m93/0c6zObVX+49nqV//+T9997y//7uxEyytzdjbTxUxKMxRmUtTf&#10;1K0SCbefLQ+EEEIIIYQQQgghhBBCCCGEEEIIIYQQMiGd7NRjJiI9bZWaObOyQFXrA50rFHCVnCyW&#10;dnr2pUihplqgfLxEWZ040zOsHj6xavUSWl7B9NTMZgP7BJFOa9rtt9g8IxarxSLFbcVscRjxvoPJ&#10;CR5zj5ztKBxLmX74/aGAd3DdASLEviA4EsGHwQb6sykNOzpS4rZtQt5C3X1o6sa0d7ngd4gyJ8rd&#10;rt4jAfRWieuuD+t7oMeMTRDCkNM+AjsRGwLU4W4vvM+ZCGwy2+idlwiv/gukKn0qQ4BD6OqksUwR&#10;9AaB6Uxs8nHH7SI7bkxFNPYONeB9wfQ+7NIOc4LsQXhJt41+XINwg91HMWmIDC/ifrSpjefSDmzf&#10;93bB371Yt6Mxz6jqj8UM8uINcPUKtnyA3t/U5hmrZX1VZJyxb9mNGqscPMcEQvPwHmMS8Xk4R0Sm&#10;FyL9XQMzhdzEN4XBQ+Z+6tjkPA2OOXAm0zGduUB2ovb1GE/23YVjCTw8XbkmdKjfSnTvsK25gu+r&#10;kxqh9BMW9acJ63gyw6Svh5lEto52bjthfr9W7kbfGmiYQQghhBBCCCFb8Iuf/qDZMlz92ee2/H+u&#10;7y//5Lf33/tkOfvV5/OLws0utSpPVQrnrFJvlgEAUph5Aw2aZxBCCCGEEEIIIYQQQgghhBBCCCGE&#10;EEK+WdTPRPXexWtm9RvZATWDWi3BhilgmAEKCMwVJ/c2k1sRMzu7+rUAMK1mbvXw0qr1hWn5AuXy&#10;GlV5DdMLMysawVOnRBTR0DyjPtgYRXSCRent31HgdDRBeyzujEWuInnh6zbBR+KwOP9jerl9ZGBj&#10;17RxyXB/rJU+xLAjCKVJUfw68jFCUe9AQp/Zf2DyBoLIYP+eurx9692agpfgymHiRuLNHA7rM467&#10;Z7CxMYbNxILXbc0y/LX9dMuomL9/cT/+QZog/ZKMw37GJ0tDswxfQeZNBHpWRMeK23/AoBHkxo1p&#10;Iu+PrbWRTLrudg56F/OVqO3EbWOTeUfPjCMyrIjTP7lJw4hZRxvnBuOAlNFMm6Zt+t6e9Gy/ms9m&#10;BjMDrDHPOD1HcXoBXH8Kvf8Au7+B3X+AaQlAIC5tnhGPtwNDGIzNlROMCWP3FgeT6rTRIJ80UwjP&#10;jz9PYfJwXNF+ynxs9PzITOEopgoH3B+OhzsyUQvyk32vr8c3MlPUcWbfJB4hI+UXNlvfv8NxNtmm&#10;P3Yy6dyqPI+cx2O06VxUfu4buLu1Z2BktD56+sju0DCDEEIIIYQQQnZC8OHv6q0//e9/hvcfFuXF&#10;WfX+/r56X63vT2dX11eVunNnNgcAKc2kqP8HaJ5BCCGEEEIIIYQQQgghhBBCCCGEEEII+ebjNXNq&#10;Biex3NrMREzMRE0dDM4CPbkTMTm9+BLivhAA0Gpulc5g1Yms7l9atXolVfXCqvUlrLqE6ayRxrcx&#10;iIgBtQqqESlaK1bsa9ef9xkuLwiLxWEpYeseYtcxgabBaqGv9XWtgxfC70jPACEUCW8ZVqjJPJyc&#10;qC+XuTGTjImFe4ckawO+3lMi3Xy9e3OEuJ2FZiP5hLTVnKr7OC+GpIh8CmOGWvgY2H6E21tcmxU0&#10;j6UtYRrQM+1ohfOdqUEozt3brGBSYlFzY55yRLOMXrQ+1j3Hjb0wL3buR5Oqu52D3tZ8ZQvDifj8&#10;XpKsabfbmnMkzjnEuCU26+jFjS3yNmI00zvnyN3Dm15404zWPEO1PsE5uBevgMuXsNUj7O4d9P4G&#10;tnysEygO3iSsHXebsbTXlpvtsF+Fee+V5yGZ9mP4UYTnOdOLhmx9H7kic/mcwCikPzd0+e0bowyN&#10;msYMMvYxbxsGkpuvDs1zYxiQmqibw4niCBr2kYwONjS9w4JO1/E2zfYoZijPRX9w2tFAYoqbuOP1&#10;4140g3nrmUxgyOTQMIMQQgghhBBC9uRvPvthu/2HP/4Z3OLk8U5OH//50z9xf/yr/+3i/vz8yi3K&#10;k2K9mEmh5ppfTkPTDACgcQYhhBBCCCGEEEIIIYQQQgghhBBCCCHkW4M0kvZGFFUbahgUtVmGmgnM&#10;CpjWmhcn5gpXAcWtzE8+mMg/AoBbr85U1+em5ZlbPb5CuXxjppfQ6sxM5wAEcOgUqvAmGl4G6E0C&#10;pnif+/7E4rDw8wRvhc+93dwLNWMtZPwi8W0JtZWDY7mwZHidbK9R3DJVUYTZkC06PqbEnMTZYRiU&#10;JaLfU5eXE3Dm6h3h/vbzdhHvWvc5M43pjFL2Zx9Ti5xpgA8vFMbn4nq2jG8wbHhyM48gqqMXSzO+&#10;ti1dpNflD6mXXQTUYTsI29027TCsu/D6MdOFKY1bUu19awOQjNHM4LQnboODduDNM6qq/rw4hZz+&#10;PuT6U+DhFnr7DvZ4ByvXgJN2vvbXoVdf/fk1roM2zika/6QmGTuQmzqTwvMjpDG8Z5pIZJ/ry918&#10;mm7zvh7je69JzDKa0KLGOp2xQNLxauTcTS5ZX1PC8Sc1vo3V5ST1HNZp2KenrOeBY160P+TYBhK5&#10;cWuCvG6c+5LNd9N3AhpnfGzQMIMQQgghhBBCJuCXP2nMMz4zvHn/K3179Xsfrm7ffTi5uVjcfqIX&#10;c6wvrXILlcI5q9SbZQCdgcZzpZ0QQgghhBBCCCGEEEIIIYQQQgghhBBCngNXPzYlEIGrd4kTgZrB&#10;OTEDzMxEDQJYUV9TK5OqoiiL2fytAl+50xefA4CZFlg9vLRqdWlVeSXr1WvT8gVMz83MASaBONog&#10;ooH0y/w/YiaQ3nvhj0cohMuJHQ8QxoVmGa24s/dW9LFrt898qJc06WsnZSSgXPxj12xP7EoxJtrc&#10;JrIJRYHYkJzwnD2i27Xe6/qypofslqC47uNjcfpT5+e0mU/NzqYWyfylTQtGTRSeSXMZm32kDBuO&#10;na5cW5hmDNhAOOaqZetuX1Li3H5dpzO5lZHCSPlsMnjJpXNnl6Tw2k3nxtNawmhmk+nMkyGBGUIk&#10;4DZToALEOeDyJYrLa2C5hN7fQO/ewlYP9TXiavMNNDNHIm+j483BeYgE9pMSz4Uj8QzMFI4oPM/l&#10;eQLjMSCcQyWaT/N9WJr/UsZlB3NUL4ow8GB7q2o6Zh0HwRzRhyOe+3v9Mog7NT5NaooyaM9N5FPI&#10;TrLuZT6eMNp4Yj5SHafMbqYyvsl84WjrMMxjPWgH5ZNrbB/BjSvpQcMMQgghhBBCCJmSzwRfNpuf&#10;/OjnWJ3bar7UVXUqb8uL1dnJw8VVKTh3irkUalKaSVH//6zpJoQQQgghhBBCCCGEEEIIIYQQQggh&#10;hJCPBBeITKXeAQAGNVERdWoCM6lQzZxAqkCB6E7PvxJc/lYAaFXOxWwGK0/weP8pquVLVHqJavXC&#10;TC+iVyVDRCCANmYZfSVoraPy756fTiGVE3iG+w8UeuYEmgarBb2W0LRie8G619YldXebtM6R5i4U&#10;z09TyLlH81KZSwkBj6jO7AUZCAJ77gH7Br1BmBvHHUTkZb3pCyLBdyKNG+sw01aGKXl6/FvGNxsd&#10;BNckDCfGDBdG33D+lBiycfbSd+RKiceeJzPLAJoxNhAgB58PrY+c6UX3Nvs6rlzbac/dYCaRMjsZ&#10;S3s8NuTSuYk4PWPhDNr3iNFMMs/PODBIMP9aMCebGWBVPWPMT1G8OoN78Qb2eIvq9i3s4QOsKgEI&#10;4NygTuosTWygsA2TiM83zKs5F6WkQD89t+yXrEy6phDbbz2fDvvGk9fxMQkH53CwztxPNBdl9u/B&#10;Lrd0O5Iag33Yg/4bzfM5U5SDjTP8t46239p04+FGx7pMPwbQr4j4nvlAjiSpyc19bV8dNSpK5fG5&#10;71hJChpmEEIIIYQQQsiR+MVPf9Bu/8Ff/S2K9fzhtvrw8Jt3nxd/fPW98/v5+ZVblCfFejGTQs2Z&#10;ahyGlGY2m8IGlBBCCCGEEEIIIYQQQgghhBBCCCGEEEK+5jiBAwRO4NSgTgxqcADUiTk10VILJzqr&#10;TxeFSAmcrOTy9AYiapUWUi4vrNJTK1dXVt5/Ci2vxapzUz0FzNWRNaYd0iqQWymVmVkgoj38+a6x&#10;N8FP8vhYX805EPaJ9HRzu5pWhFo6k+j6LfRkg/Mnxec99kCJjTBSicyZZEwokhN0QkgLxXhTiJrT&#10;6W/rvi13gViXp67OcmYh/XPD+tu67jNF+2RGCSPsIvpPmRh4UiLZnKlA6i31x6Yn+M0YNrTnHdUx&#10;I2hu6G8fHS9GbhqkNWOhyeE5juu5J86VMO7hdaFxSzrwfNt7krbUCMhzacgafUj/+Ka21wvvuQcG&#10;BOYZTZuxduBTWAWIOODiGrOLa9jqAXZ3A717V2+b1ceDnFgz9u9i0LMzoUHGJGYZwHAAj+bRnPB8&#10;4EWWm2P3TVZ0L+U/T/4YfpfubQwRcsYoB5spAP08hnmfKt/tDV5knJA0UUBw47j5/mG/9GC06R3C&#10;prnf0B+3eudk2vEk45bYpN0kCBiR00v/5n9rA4nw8zHGl2fgI0gC2Q8aZhBCCCGEEELIE/Drf/fn&#10;9caP/hpvFlfVW1t9uHo4+XByc7G4/UQvFsXywpazE5XCyUxNyu5XK2+aQfMMQgghhBBCCCGEEEII&#10;IYQQQgghhBBCCGkIzDMAdNtqgIiqmsBMHACFFQ4QMxERMzc7fdA57pyc/87s+pcAgGp1rqvHa9Hq&#10;0tYPr1CtX8L0ysxmnaJaICIQEUVf9ekFzCL7KntjYWcogDzwsbHG2iD59utOmJ02rdgkfxv1RNhG&#10;O2edLm96s4w2JUgr3zaZZoTHYqHvRFgq/mZ7cl1pvw3Ugs8ukroOJBCnx/mMzh9J3vbGF/WJXft7&#10;fmF8Tty8rei/PZbIR3xNuO+p2TbO5zDzeEr6xjHBfhyW7dD0ImcE0cYifTF2na7NZhm7tL1ejDmD&#10;im3mm4RZR6pNDy4L0pUVneeu+5jaYJPEVNnDDFCr63JxClmcwV1/An34ALt9B72/gVUVAIE41xpw&#10;JFvGFGNhzoxrEjOFnCFCYtfg5uLrp0TPzgvoj+Nxux4zxZhkrjum2VruxixlljFwysrV8RQGEjiO&#10;30qvjuvAw/FnbM6Mr22unqiOn8m9IYy2l4SpjDG2iPcpycZ75PySSaFhBiGEEEIIIYQ8JT/9C3zZ&#10;bH7yo59jdW6r6h/PVv/w7//03R/81f9+evJwcVUpzt18tUC5MClq8wxvoBGaZwAADTQIIYQQQggh&#10;hBBCCCGEEEIIIYQQQgghpMPVBhrS/AUUgINBDa4RJatVDgZnvevmj3J+cgcRFdWZVdXcUM1sef9a&#10;ytUb0/LSqvUL0+oKMNcTT4mYCEyQcBqoNYSy0f4gfkP4xG9Gj4WeoXkCMppIoP+y6WzYgdlGT1+5&#10;hVlGrMccaC4nYcz4IY4kZZ6RU9FNkEhpwk74ZUxBbJIR7q/jCNpZL4vjatRadD9S91vQFxh3KZuy&#10;3R9CytSiFbFbU7aJDI+J+3PX1JFg+3q3dPp2uT68bmC48MxmHk/J2Nh3aD/M13XUxtuu1hjIIC/Q&#10;H6uTbdpAa0zTGwKbBGzZ73YxvBikzfoFmzXvCI5NSsqYautrN/UJX46AqTa7BO7iJXB+Dbd+hH14&#10;B7u7gS7vm+ONcYb34wnL9tCud0wzhYMU7UecU4Hh/dSEdCYIwT0U8mYKYT2G509mpuDzeUi7zobd&#10;t9wKJo4mT9FNQP/i7vypb26eyExhMP5kDCQmq8tsQvBkeW4Zq6rnMjCaqF2nzaKwZX7jm3XysUHD&#10;DEIIIYQQQgh5Jn7x0x80W4YX/+0/2fL/+s7D+r/8l4ffvPu8+P6n3z/7MF+9OK30tJrrDOXCnFUK&#10;1KYZQG2W4Q00ni0ThBBCCCGEEEIIIYQQQgghhBBCCCGEEPK1olb2CcTMK/wEUDOHqnJmIiJmIq5y&#10;Miv1/OTXIvIrMYOVqwsry3PT1ZWsHt6YrV9C9QJanZmZdMJjQEQMgCHQWZmZ3z985ss/BtYTUU/3&#10;aFhOfA00Yr/GMCHUPW4yrwhNEwbHttDThTrLWBM9rR7Pqw1zJhChctyiv0icnzLV2IcmDEMjeu3E&#10;1m3hHhjHmFGKoS/87pmo9KIellvdeyRZ/9vWnVhfcNyK6T+CRyJzQn0vfg5F86HhRM9UIx86UkLL&#10;zddF5wZp3C5ef3Fe9J81KPgmv2A9EkH3zGAODjpneiFdH/L9TtB2prDr5wxMYrOTbduABfOUibVp&#10;2YpE20kZPPTMecLjPSMD6ZW9T3tunppmyA3iF8E+xlRhfsbGiTDPZlW9f3EKefP7wItP4R5voR++&#10;gj3cwaoScAIR14Q30RwTm0ZMasSVcQ9Ar/EmbhJS+ZpqTkXeKGOCfGf7c3AP1e6L+uTotVPX82RE&#10;c1Vcn89lpvQcBhIjpExRsuPYlEzRl3M34qn7z8GXgty98sTGN/H2AeTG7N7c6fMoyOR3cDW+uTdI&#10;Xz9omEEIIYQQQgghz47g5v9oNn/01/j0/NPqy+W72xfu8nb+brFYfqIX8+Lx0lCcWFW/9sBZpd44&#10;w5tm0DyDEEIIIYQQQgghhBBCCCGEEEIIIYQQQjYj4uo/gcDJoIAADtDaN8LErBIYnFr9XJZzs5U7&#10;PXlUnH/pzq//EXDQ6vEMy/vXqtUFytUrVKtXML00MxdYT0BETEQUkeIqklkd9fmv2Cwh3A+kjSva&#10;/anwopeLD3R3G3ITx7XLtbuzi8IyToBE+6cQQgZx+ODbKKcrBF/XuXpvhd+taF+8sUuQqOFb5i16&#10;VHHXuo8Fxl3b/DiIBZV9ATyy+dvGsGBQomHY/oTRxHXnDIwUtvHLCIXcFtdjxlRnBzOPjfE3/3bC&#10;1alCnp6ph6LY1CLwrujF5KtyVNybqLuNZhltOrxZxnB0G70+ajtjZh2xqUsd8WajhDjMXfK3kdAw&#10;whsMbGsiscFopk1jnG50uTRVAIBzDrh6ieLqGvZ4D7u9gd6+g62X9ZmF9NLTH5P3IM7zUWkHp7Sh&#10;QtvowrqfMF1xHic0CbHUXBgYXoyOrccyywCeqF4ThFU3dmf7VEzhMdMbf3yg42GnTVGO6OoxpfFN&#10;Zs4PJqER45tsoBOk6zjj1ei9XZjf4ZWpRIJmGR8fNMwghBBCCCGEkI+Jn/4FfttsvvnRz7E6t9V8&#10;qSud460tb05nV9dXutQzleIEAKRQk9LMm2cQQgghhBBCCCGEEEIIIYQQQgghhBBCCNmdxkSj9rYI&#10;Rb+mcE7MTM0A0aqaAUD9vvgKzi1Wdn7y60JERauZqs1Fy4Wubj9FuXppWr5AVV6Z6XlsPSEykN+b&#10;/0e8v8GESiwv5OsJPIPtWDfXM8OIElK/7SmvtdtK9B/EMYh3w+W7k3rzdShs3CRuzB3bt4pimfqR&#10;xMMAcm87b/dFUXdv2UbgftH97Yvuo7i2NcsIzFvCuNvLpxKD7smmN8SnTAP8dVuFf4ApwJgoeyM2&#10;TGMsGO2Zquxq5rFF/IjyfRyDnN1pdcFAZ+QyuQDbD3y16Yw0omBvXgORXr/KiXtTYW/ud1GflW6s&#10;6WUz1/eatpMzVQnbVdboA9aUaX22NUOfNOVRzysbBM1TEZtmbGCTWUg2GkiQxyY/MJjWdxFyeg45&#10;vYC8+hR29x724R308RZmVV1O4npmGTsPjTnh+WRjbGYOS00OPUelqedUH4/vPNObhCRNp6LxMkXW&#10;sGqquf7YdZwaHMeqqddXU/dcEzOhb8E2plFtn5due6wuJzFGSZn9ABPUsb/xC/psfxJKX9ZrD6kx&#10;4EBy/fbA/Pp7zuzYvTG/wLHu1ck00DCDEEIIIYQQQj5SfvHTH7Tbf/jjn8EtTh7v7PTxn7/3J+73&#10;bv/j2fm7h8tqLueFLGZAZ57xbAkmhBBCCCGEEEIIIYQQQgghhBBCCCGEkG8Y3kjDixudA8zMzESc&#10;E1M1cVItAKAyZ865CjK/Ly4++f9MUIlWMytXF6bVqa4fXmP9+Am0egGrzsx0DqBVYTWi2NqfotV8&#10;GkSmkZSHJhkxhuYN9oFuLtSRxSmI9XShucZWpgmJ8KfS5KfJCTbj2HKxe3FcLP7cRyAYXzd27eFV&#10;H9d3KNQVSCvgbk0sJDCxSIgCu7qqT+rV5RZJ7QlHWwF5dOkzmmW0SRgztUiIKncR9G98y3n2ws60&#10;ICnO3tBcNon+2/awp5nHJlJmH0cxQ9g5XQOfhm7/wWGn6joeRYYVV+9Ji+pzdbc5LV3/DcfquqsH&#10;guxMPnydbYp/3FSjzpEEhh3tHGg+HSOC5n2J8+bzu6UAO2uGEOQ9Obe2x4Mabz6KCUy1Dt85yIs3&#10;wNUruOU99MNb6N0NrFwCEIhzQbIbc5Vt853M0BQdLicaD8T0YaMbvfYJxPbHJlMcTz6+bejLO5Eb&#10;HMMbPX+OxOfn2scE9Rw2lzCKQ/1WEiYoPUOpDfN/yhTlYLMMINGmvdHFEet4jLb+j2QcERuDTNim&#10;R+eUwbS0rdEP+VigYQYhhBBCCCGEfA345U9+WG98ZrhY/UbXenk3u3q4+y+u72e//tLOl7a4PFnZ&#10;mUrhAECgJoUaUBtpWOXEf7bKPf9KEiGEEEIIIYQQQgghhBBCCCGEEEIIIYR8zajNMwwQBycGwOo9&#10;UqhoraDT+q+gqpwTnVfmzBWLe8zdh9nJ5e8A/U9qKGz5cO2q5Qvo+oWuH9+YltdmtmhUpQIIRMRE&#10;RBGptBoTjb3Upbm3YLeC3y2F45Y0jtjOLAMpXaVPx0R62WzESWLl5SbTjNT+XUidP5a2wwjF3EkB&#10;fpOtvLCzy7c1H2v9cyTw30ET3MbVFrvBvAB8KqHvgYyZWowZTmxDzgihjhjZJhKLdXc1tdhK9J8Y&#10;ACYxtQjyFZtlTGHGcQih2U87Aqc0/vuEPahr71JRC4AlFAYHQ0xfj543j9im7AxRftrTxc8n4yYD&#10;I8NiKn7ft4fGKBgaPYj00icYETTvOz/4MSVnmrHxegR5yJvKhAyNYfrjppjPp0DMahMMq+pjpxco&#10;Ti9RvFpBb99Bb9/BlvcwU0CcN9dqsma9z8OE+EZk6e2DiA0v/L7ASOE52LZe9wk6MEEIZsVRWjOi&#10;3rUTpy9s31PmPdsXm86aGyiTN5NTmqJk9k8xZo/0794c6j0rQsOpY9XxwEACkxXlqFnGqIEEsE37&#10;/9g4rG7iAvn65f+bDg0zCCGEEEIIIeTrxGeCOwB3AP7tZz/Dzf2sPFnYjbuvbq4g89+64vLU9LwC&#10;ztS0EKcmNlNvlgH0DTRonkEIIYQQQgghhBBCCCGEEEIIIYQQQgghB+AAgQkc4ILdqgCkUJiJGhwq&#10;dVV3CeT0/J25yy+hQKGrhRlmtn54gfXDJ1atr1GVV6blC8BcqOtcBDcAACAASURBVIhrTDRi9bU3&#10;HBDZIKHzQrHQHCEU93kxYKiB9NttwP7t9mb1/ma78fkYJ9baBeGHgunj4MVtI44Eo7FPKf7MvZ07&#10;ZURyuCoyJQ4MxZ0AOkOETHJ8+zDpDnSi0u3MTmJTDpFasI/Nlz45seh/9K3k/vwdSYWdM0CIzTp6&#10;cYf7N/ixxKL/VD7C9rJN3jdi6fQP8vNcjSCl7W6YzMOn7cpRaNaPoWfcgWH5j9VdNupojO22LZ3v&#10;hKFCyiimzlbehCWfoNC8YljCOUHz3sYqcZmnzCJyJhIJo5pcenJC+8E4CV8H3nSgM08xM5hqfVIx&#10;g3v5HbgXb6APt7Dbt9D7G1hV1tdE5hn5qe1You4NgvHs4cl61W5MYBSSE9qHc1uvfzTbYwL9vFnV&#10;LgnLDWCH5rl1hUi7CSUMJOrt3L3MRMTBTenFsa2BBIZjw+RGKE9Cpm62Ks9vkIHEMw1LZFpomEEI&#10;IYQQQgghX1P+5rMfttt/9pf/J+6kWJ9p9XZdFG9dcXEyX76/Wrv5BSpZmCudaGecEZpmAACNMwgh&#10;hBBCCCGEEEIIIYQQQgghhBBCCCFkOpwDABPnACgAJ6Zq4pyZqohTLaBa63qkUBGs5PTqt3Z+/S+i&#10;ClTrcynX51aurnR99x1oeQ3VC7NqgcCZojXPkFqyZ0BtXtGZagyeDcuJkaUJtg5jmKd6X/AGc+mL&#10;IbcVM4fi7Vh3efwH2cYEfZtin0IMmFPkhWWZO7Y/m96o3VqtZKPuDFL6L5TvDFa2SWb49vUwjm1F&#10;+09NSjgbmwaEb5ffhaxhRaYjjJlkbDJPCMXb28aXDgh7Nccxs4zeOR+LWjXo6tu27U0BdsZEPvyu&#10;ffsxN20mNNJvt6y7XrWHXc+iMW0wtmPUMGI8/sR4KdJrQvWYIr08p4p7oyHMGD4//m8qj03asjnJ&#10;mIXEicnVlU+3BJeE23X0fdOM1jzDKogI3MU1cHENt3qA3r2HfXgLXT3W47pz7fwNX6b9FOC4QvYd&#10;DREsLIzUtVM5HwT1PNF8Mnr/hM19pWdGlJoPD0hZsvynmEPjgWks2sFA9vUzUOjXcZDBLZpl7trp&#10;6vkI5iM5wslvePO3gYn78NFMf4Ko/D1Irw2H98ZjeaLbxscCDTMIIYQQQggh5BvA3/0v/027/Uf/&#10;4/8NKR+Xt795tfz8f/2vvvzeX/7d2ZktLsv540VhmJs6Cc0zgL6BBs0zCCGEEEIIIYQQQgghhBBC&#10;CCGEEEIIIWRCQvMMNGYaJhAxhUFgzWu7zeBNNMTN1nKy+EpOLr50ePmPphBb37/Q9epabPXC1svX&#10;0PUrM1uglWBLbaAhoogcGMxMGnMNicWesWhzTHs/EOIGeteNYuaEILwN5sm0ZqHYUKJ923CIwDcV&#10;d3hsLK7DyYlzBZ1AO18sFukkQ7OG7VIYxx2mp/7rDwgGIvdJ2L3ONxmNAPsbPaRMJHJi61avmzse&#10;nxt7AYyEn0p/zoxj37ymzD6S5zzn06sZDbJP6r5J83Lptiy7ht6279yYWxeJDEwrdjFqaaXbzfgb&#10;6p43+KwM49rBKGZQnH6eaPp1zygjONnPBVlDmF2HxNz4sY2Zwo5mIfF4EffvbdPqzTL8GGhmgFX1&#10;scUpisUZ8OIT6P0N9MNb2MMtzCpAHCSYo9txPaevn2R8DQMPt5MD0ZYNb4KBICeynyDP/bk0vn9K&#10;txXfV+J5bzIGxhUTzp+9+trNQCLfPibiCf0jfB0Oxr+2OMbGwwnb9LHz25sk0DfK6MWdtDfK7N+D&#10;I/bhXjSDcTo3Z6TuUaa9TyeHQ8MMQgghhBBCCPmG8Q//879utgxXf/a5rf7f1/fV99f3v3n9b933&#10;v/j783u5v5y58rw0zMWpoVyYFGreQCM00iCEEEIIIYQQQgghhBBCCCGEEEIIIYQQckxCkZXBRNSZ&#10;CczErOrpfmR+fuPOLt9CAaflwszmtrq/xvrhE9P1C5TrF2blFRrzDB+8QEw6Ew1r34TeSJatNdxo&#10;BH+NcUJPIxdo57xYLRQ8t8LcEWKhdrj9dFr5lOHFLoK3pOp4y2u3ERZaIn27xJGnb04hvX2tWcZo&#10;2i1pbLKN2Ukq7t6x2CSjDXxqs4x96nwomg9F/PsKYb3wdjS5zfZY/Mm0hmkKi9M6UXcbZsonIAp7&#10;0/mjRGYfsTh1Z1OBI9OOe7GxxJ7Jq8PwA6n0/QLa/eg1TQvTgb5pRR3m9mYZYTjh6RJ2iVTfawIY&#10;a6fbtP2w3YTFKNYv1Hgu2Lp9b4PPX06AvSHtu5qFTIGEbaY1VjGYar3fObir13CXr6DLO9iHt9C7&#10;97ByBUAA5/Jz8qRmRHF5RmNrPNG3l7U3FP3zpxKf5+p5gjyPGl1EU3c8tk1qkvFkZBwaNg6MY8cn&#10;qOcnMsoYzFk5U4xgfswZqhxErk1P0ZdzTkrd14PMNf74EZxL4vxOOG5tNAXrecTENwK5/NI442OA&#10;hhmEEEIIIYQQ8o1F8OHvgA8A8N8ZPr37Qr86ubh9o/e3n766nf3zr+Zn9+fnVydWnVVms9A8A6iN&#10;M6xy/OZOCCGEEEIIIYQQQgghhBBCCCGEEEIIIU+CwJk3uzBAxGChwlQLlFprgURURFZyevWFnF//&#10;MwyoyscLV63Pbb1sTDTKl9Dq3KAzBCYaImKojTM6dVe9ZdIo0QaaOakFzibSk4s1ye7OG3vDdk7r&#10;92RmGW1Kor/x9jbXxgLfTYTiupTgLkxTKrwJBIIYvtm+Z2KRi7rZJxKea30jhA3pi48PzDOOKIz0&#10;MaZF2ZsFjmPmFHsZSCTT1Scs01i0nzzXZLDdFu0eon8vGE0JSnciYfax6fzn1JvG415v/z7hAT3j&#10;jX3D9P2zrSsZ9qlsGoL4k/nLmUiYNec388YehhG9thNPHCI9Q484XeE4FYa1U5/LjSHbGGdYvow3&#10;5T3Zbw4xXWkMjbo5tzHPsAoA4E4vgNNLuJffgd2/h968ha7uG6ONxjijMd6QOO8Hj7OpMTUg1/cH&#10;4vOJSZkvTTqntAFjl/TH7dozqanCjsYwu8cRmitgaChg4XntRRje+xyajpH9Bwa/k6FCdOxodXzM&#10;Np2b4+M69ft6BhJHqgifryO06Y33dDmjn/rqTKiU3HwM0DCDEEIIIYQQQr4NfCb4bbP5bz77GT68&#10;d+X8Sv5/9t6lSXYjPdN8P0dcMiMyT5472VSNpDarUnXRtBgzaTE2NovWjyDXvaqdFv0P+A9moZ1W&#10;syY3PdbbMZM2mp6FymwWJbWNVbVUqmIdsnh4zsl7ZkQA/s0Cl3A43AFEBCIzz+H7UMWMCAB+gTsc&#10;wVS+Dy6mF/ZicnEwuf6j1Wx8K/MsyQ5VUgMAoqNcQ5xO1v9lX74eLflf9YQQQgghhBBCCCGEEEII&#10;IYQQQgghhBCyNwSo5BklChGxUBWoihY7aSHRMMlkgdH0RqZHbwD9F1ib6OrmsabLY6SLx5ouXqhm&#10;x6pqqiRjHrxWSB5FK2NxUvoUqsRb+SOXZpTtcTe1UskV8rJbs2gPnm3CgbHP/WNCIofhLAJlWNMN&#10;bUYDnF4z8vB1vaw+ofmSUFh0LeAowpB3Efat0d32kLBiE2lAV+31HGpAjOEVH2pLsM3FtVmNU+BC&#10;6wr9hzc029RWRkz20RpGvidqXS6Xti3XqMaxUl/zxDuPfga9WjOx3dUfqr9WV/WmTVYTngN9xqm8&#10;kazH2FnPpJRwuPVi5z7XG6CIBspj60t1TLdoJkZs+85zW5zrtZRXaR7LV5v/ubeMJpCTlzDHz2Cv&#10;z6GXp/lPm+WSDTHr9qA4x4MIJFrW6+Yi5xlS7mqtH44uIUJs3WsVig2x7rXIb3Ye58biVX4ORK/W&#10;vUtRvGKHdHF0CBVqa4HUr/vQ3MibN+AYD/49KTJGvQQS7rHl66EGYj/rQ6uQCei46fv9BYb8nk52&#10;g8IMQgghhBBCCPmB8fdf/FX1+tPPfonVcbYcX5plNsWpmEfTxfXr+cHMzOzSHFrNEklUxVhtiDNG&#10;S6l+EkIIIYQQQgghhBBCCCGEEEIIIYQQQgjZM4VEQ0ShZVxORUSsQkXVGijWiVgxkMn8rTk4fg1V&#10;sVk6haZjLC6fabp6pnZ1gnR1otBxGf7Ks4+iIusYZJ4jq/5MLI8Ti4iq1kLAVVjUD4UGMpbVJnkf&#10;I2bbpjT7hEf3FCzti9sVP0dfjrMbFO3RbX8+uEHF2jzZS9g31sD+yVo/AA044coBZm/rk+y9oP4m&#10;oX23jFhdbe2PhsL79lubAeFY+2th1ftcEFouv03jsG35Yl+WUX0WKWebc+LXH5V1lNdWIIQdmntA&#10;d/B7LetYX2d5OahEDxCJnu/OPm9zTnx5hrvWeNs6RS8biGa2nduu8KRxmEgluxBXnqG2OFBgjp4A&#10;88cwy1vYi7ewV6fQ1QJALs4YxJOxbhCagfltjnUZMHC/ZwmT/70nJCeqPi+nH5rfnXamVX6zI10L&#10;lGK9uIjzOm9YrMHYeYxbvrPsVqx7/5PiWlyvB7ExDh6LPY7xvvBvXhtZowYcjDsVqLn1ItIFijEe&#10;OhRmEEIIIYQQQsgPmH/+6s+r1z/+618hXV0txpPpIkvlbTI5mk7s26MFxkdIRxOrWWLGma3EGSGB&#10;BiGEEEIIIYQQQgghhBBCCCGEEEIIIYSQu0NMEYg0RUDdFvFIUVUrCiSa2hEEKmIymGmK+cFvYcy/&#10;mnQ10XRxhCyd6er6hU1vn8Fmc2h2UDwzu6ijSkmrQAARqJbODK0ygEFZRtlMJ6gdfED1e0cspRkK&#10;07VJG9rK9rmDoJ5frZeDrgkUnObExj0qUUEgdL+XsK//9O9tg5yBOT3QWLQ9yT4U2Pfrjz0lfZfQ&#10;f2PfkICjS5Ti1d/Wtjb5x31QE0s4n20kPHD39YUVwUpRm5qd+29Yf/UyuEQFxCiB3fLj+zVonbMu&#10;9y+D5ohe036fW2UybY1wJQki9dexz5xj20Uv7f2WQh6w69yuBfTb6hSpTR0p7s+qWf5+cojRsx9B&#10;T17CXp/l8ozFFWAtIAZSSkLye/pWbY3j3iS8AL6/fd2hyOdbsBcJU1G0c19z1+DcZibetVyXFEVl&#10;RLtKFVrkN7vT+DLgX6wtX+x8oQownBBl9yJ2ZmBZR3tdsXEd+Puhv275Q1ht/gEIJNz+3rfUi3RC&#10;YQYhhBBCCCGEEADAr//mJ9XrH//1r2D0ZpFiugBWb5az1eHsajJfCI4TuxxbSYwkqmJHdYHGaCnV&#10;ewo0CCGEEEIIIYQQQgghhBBCCCGEEEIIIeTuEEBhBCjcGRBALUTEKlQUKlAVKAyybKzGqIzn55jo&#10;mRycfGtgRdPFHMvrJ7CrR1l68xxZeqKqY4Uiz3IaAFApJBrlzyIz10y6BoLnVXP75uzccOtQT0vf&#10;mZhZIibL2ESk4TNggLhvVZEntpdhbL8pfUO+fsi4dtzewr7+uds83Vrm/R07zGD44emYZKIhmnAv&#10;s0A435dk1OQZPdsfC/z3EW7ERB/lsVGRwD3nb2vrlTNVNsnJVocHMuRt615NGLHD9Pfr7yzXu97W&#10;WfjuuReq262rUX/PPmvZAbeZfedwTLbj30sajS/XHk8OU7W1n9Bgp7mt63oqUQ26+1yJL7C+vkQF&#10;Ym1ebTJG8ugFzPFT6PUF7OVb2KszqM1y6UZ+by/aoFDZRd3g3bNiMoWqT+7+A5oH9iJhKoqOtLMS&#10;GbUJi/Yhy6gKuieDhNvHuxQq3KWsoke97jiGhCp7YyiRg3utlutY2xAGr+HyoD0yhPQmJu1q6291&#10;A7/j/pLeUJhBCCGEEEIIIaSBK8/40X/+vzFeJjfn381uvv0vP3vzyc9/cXhoxkeZ2hlMOi33q8kz&#10;ACC9r9+6EUIIIYQQQgghhBBCCCGEEEIIIYQQQggBAIhZyzMAADa3aYhYVSsKm8Cuo2GSTK5xdHAB&#10;BZIsG0NXE13dnsjq9qnNVo+RrU6g2WH+x2H5YSKiIqJaT0jWZBkqENFmkLpX3C0kUrh3aUbflKbf&#10;zr7yi1iA+A5sAqGuNXLn2gxoBwK/7uetsox1weE2bTXmMVHGtuKSuycWvHfPXZvUotzuf943mB2t&#10;v+virSQTdeFCrYxIkHiT9u2DsplVbthZrzYpo9rfEUaU77vqrvbrkVf2cYUVfn19JUXSIqzpFqXU&#10;1/iu+mNuiXzfurwiKqJw8dcK957h9inyvrFqOPVuKgZqNK1rbnt93URUUh7flNHkg6Fqq/lk5o8h&#10;8xOY5TXseSHOWN3m+xoD2UqW0XLPClljqoui7V6649q8NwmTP8alLWw9RjFhUPPY+HzZrmHD9rN/&#10;vQgP41Aih00Z6La+vv7KQtvLLu+N/vwYXqhQNEIw3HfiTex2vc1OA3+/GlJ6E2l7ba0t+yjO69ax&#10;fLjfJ38oUJhBCCGEEEIIIaSVr//3/7V4pTj+i1e6/Jen19nP0us/PPuJ+eTVLw6mNj22BzIzSCea&#10;iZhxVhdnAMAS/C9QQgghhBBCCCGEEEIIIYQQQgghhBBCCLl3TB7gBkRUVcUIYPOcpzGq1hpkaZLv&#10;mljRya0cHF7LofxeNDOaLo5gV4e6uH6u6eI5NDtWmx7ClXIIynSxE5UsY9z5+94ZyjL4KdIMPt+7&#10;NANol1r4P0OftZXr0le0MQAxWUbRhGYgu9zsiRliUozAvusNkVD7VmPddc7u8Jx2EH3SebGtLTgf&#10;2t8va5vQf7lvLdjtlB3FCf2H+tkWNK4dd1/DIs5qtQValBGSbHSue5FcdV/RRbmvK6zolWkG1sII&#10;EZT6o665F6LWZ6m3JXik22fn3Jf795JkVJW33B96riMSmb+dkpjWMp253VGGu2/Zhr7XhbtfY+yQ&#10;S45UFWqzfJ/JIZKXP4JZvYRenubyjOU1VBUQs5YiOYKkltpjPSrv+p5JxdundvyAa/N9Pfsxci23&#10;3Rf3yhDfmRoXc4tAoiFF8cdUET94m7Z5RQ9QZJuMyhWjaCFU6CP1GWT8qzUOw3o4Ym0vx7thQ/K2&#10;BxszxEB43/2reneb0zFRjfj99dl3f8lOMK5ECCGEEEIIIaQngotfABcA8L8pji9e2cXByXWq6fV3&#10;z/6D+fS7f5rd2Mt5YpN5atKxZiMx46VFqoqJiMBWvxkQk79Wa/ibAUIIIYQQQgghhBBCCCGEEEII&#10;IYQQQgi5F8oAroERC1t9nFhYK1CbxwA1NVokAWU8vQIOLmTy6DVgYbPlAZbXz022PLHp7XNkqxNV&#10;HTuxcUBERfMYr4qTsNTKqBH+O7K2p8I/CFnGtiHfhyFpiOKHTr3mNgQNReiwJnEo3pc/3dedgdFB&#10;wpH+OQ7JSu4pSB0gJr0I7eefOyksA74kY8jQf1DmEZnGNbmCV7/f/pgopI+YYZ9I6LJGP81NLWPr&#10;CyM2vPT9bHIvZYGsj61ftx3Hl5KMsh+oV9pLllH89GUd2/S9JBZqDof0pfm+bd3w1hr1ithUFlIr&#10;OibBiZ2HFtFMtUtbG1rOb3mcavGzbJdaaAZIMoY8fgnz6Bns9Tns+VvozUUu1nDEGUCbPMNdUwPm&#10;gjbJzj6JfYcYCPe+1qs51Zce2fjYrRhSMBYTKpQXd0yo0Nq/IdrVUcWWtMmo8rW9XQxVk031+e7T&#10;u2ExscWu4yzNm5j7OnYNB6Uofb8P9yDW3wHmtP9dpTam99VfshMUZhBCCCGEEEII2ZwvJBdnAMAX&#10;ihdX39l349llkowv//XZn5lPv/un2fXo+igTHBqTTHSV/1bCjDNbyjKAXJyh1kj58z66QgghhBBC&#10;CCGEEEIIIYQQQgghhBBCCCEkxxgAsAKz/sxa5BINtaKZTQAk5TZJJiszm/4OwO+MTSewdqzL6yea&#10;3TxHunqk2fIx1E6ggJZP5BZRIE/wlrG0IqOXZwpR7VgPyrl7PwhhRpuAwd+2aaIzVt4d4XfJyUG3&#10;PUXdF2SE6AyM7hyOjJg+qm1tx8Tzovs8+zHphajU38fcMi1Ptd8l9O8eH6qzUZY22+iHjPu0e1ux&#10;x2BELtc+cyGYF0d/YURDMrHB8bW8utlQWCECKa+9ov9tY9doN7x+18QTG7S9LAzhK7iqL9au0P0h&#10;ds9w1pr1qtEteulDdI2MlOWLZtqC+DH84/11Q8Rfl/OJoWqrE2COnsDMH0Nvr2Av38JenkFXC8AY&#10;iCfP2Oi2FL0F3lPIfIDvEfX73LqDITFCUJ4SatYQUoWYdGpnvEGsLTCICwZqF/Y+hAotn+9QfOy+&#10;XG13++ucmvIa35sUZZ8iubb56Q5/OZ61G9WexC+h/xYY6L8DWq/H++ov2QkKMwghhBBCCCGE7MYX&#10;gtfV61ye8XY6vzSXp5evTl8lH/3JTw8OrxfHVmWGVTLRkYhRW4kzQgKN++gGIYQQQgghhBBCCCGE&#10;EEIIIYQQQgghhJAmrkTDwqixViwAGCisFRWdAIARUZuMF2Z28gry9Gu12QjZ7VxXiyO7uPpI7OqJ&#10;ZtlcNZsgT+oCyAUaUvg08tC1AiLrmJpIPOx8r+KMNglGLAzap73NAG592x302Q8KutUKokFQ/ynq&#10;odBoZxh453Bk6Jy7HdDoNjf0X87AXrKBAegKUreF5RvjEAgubxP6D7WrS4ARCu3HZB2hdtee8H7P&#10;VAKIHuKJkDDCz5P3rXP9xpuTLccp6u1slNmzAXVhRH5g37nj9tcXfvQ5zsdttzsvgnPKXyPcdSS2&#10;djj7SLXfWlbTVxYSLLptbgfKi12zjWNDKKLb/fpC4X2BFGOgUM3yzw7nSA6PYB7fwl6eQs/fwS6v&#10;820mKQ+EqtYlGkGBVAtV+9y12D12KKmCMz+GCtt3SKH89bDaXvS57d65W8Mi536IfseMPm1UF/IG&#10;82IT/GKHdHH0FSqgKdYYVJLRxoACib2N0YPlh9bfDx8KMwghhBBCCCGEDIcrz/jsS8xPnmWr89Mr&#10;O//46vXJn5mf/vYf5ovRZJ5mZp5kydiVZ7gCDbVGyvcUaBBCCCGEEEIIIYQQQgghhBBCCCGEEELI&#10;w8AU4gyTv83FGZJYWCsWKkAmqjCAFUBVRtNLSWbn5vDkG0DFLm+OkS4e6+r2CVaLF9DsSNUalBqG&#10;XI5hUUUdxY081yOQ9yrLKOkTtvODwF2x91hg+I5kGSX1zHyNkACjK+w7WBi4F6FzFXqyff0852HX&#10;unRgU+HBtoQC9l3Cidrx3r7+Z9t2QAprg192rA0hutoeLPuOp7tPLA8eO5VuhtwVRmwsXNkiv9sp&#10;69hIXFHOteKDHgMRqr9WZke9fvt80Uhs3tXmdSw03nWfcI5TbUonthXNbEQl5wmLZjoP31BUE0K0&#10;viqqtfnnoymSpx8Dj57DXp3Bnr+Bvb0szpmpyTLqp9+dyIE51HtyDnDufQlTyY6Sgea9zxNGdayH&#10;MfHUzoT6O5RQoa9AIl9AvDF+/8QE9bFxOthjTY8e+z7S6x7mT4CH399oKz/Q/v4QoDCDEEIIIYQQ&#10;Qsh++OpzXAG4AoAvFM/OfmtPj15cGJtdfPPJz8yn3/3T7BrXRxlkZlbJpDzMjDNbyjIIIYQQQggh&#10;hBBCCCGEEEIIIYQQQgghhDxcjAFs8VPVQETVqooRWKsQtTYBbFLmyGQ8u5Tp/BSqv9Usm8CmYywu&#10;Prbp4imy1SPN0keAlj4OQASSCzSKj8pHd6uoiEoeAn0A5gw3XeeKGWL7xIjJHMpt90Cg2raArxsC&#10;dvfbOHReBnzd4G9n6Nc/x40EL2KhRkV7sv+u/Q1+2Lrr/LUF63cN/UfLDkxVP7TfRWy/OxEVtFBr&#10;UmnrcaUQDlrsI/5UQ+T9lsTmoC/r8Lf1rV9CxgtIZxk7y0K889sUaNQ/qIlggOa64MozutYM1eaq&#10;4Upn9jEHvdtFrS/ubn1EMlqsuZFrLdZ+t87qmi3XQFVIIRBRtUAGwBiYk2cwx09gby5hz7+HXl9A&#10;s7S4T5fyDPd8esKV2EStxCfaPDlDnP+QLAMYRCDRKrqIrI3lWA0qyWgjJgzZrjAEJQE/MMFApwSq&#10;RRA2mDws9B1pX7gLubuwV1W3TYABr+M76m9tfO+rv2QrKMwghBBCCCGEELJ/vhC8qV4rXlx9Z99O&#10;55fm4vTy1dmr5KM/+enB4fXi2KrMsEomOhIxaq0Yq5JaxaStcEIIIYQQQgghhBBCCCGEEEIIIYQQ&#10;QgghDwWByfO2UIiIWnWSsZoZzWQKqBojmTXTVEaHv06Mqk1XhyZdznV181SXNy9gV4+gdqbWmjLY&#10;KqUwQ/Korxvhw70l1ELBT1eaEUvRh4iV8xADeP0DrxuHQ2OhyM6Ac+xcxSQa6/d5kLkZ+q/2uoMh&#10;cEUAVWC//Kyj8i6JyU7tipRdtstta+PYKgwfJhr07zhu72yQ53bz/1sJIzxqx2PdjlhZ6k3vxvF9&#10;aQT8+5Xj11+93EjW0das+NxuFWN0CnbqpbvnOm/TbnMwdD0DzbC9u1+XaMY/1hVfuMe3rRtdkhop&#10;zme1mpbyjCwDRGBmj2Bmj6CLa9iLt7CXp9DVAoBAjKlkGZp/EXAriJ0oNO+XA+LfT/qIVLarCJu0&#10;v3Vev2+EhAqx8W4wwM3VvfXv8ZTWZD2C5rWm6/38Lrkysd0bEvmONPS89m8CUWuU21//en5/+uuP&#10;b7/+VkfjYX5X/2FBYQYhhBBCCCGEkLvlC8Hr8vVnX2J+8ixbnZ9e2fnHV69P/sz89Lf/MF+MJvMM&#10;MkusGduxMbJSlST/HwBIoqqZSPles4fwhABCCCGEEEIIIYQQQgghhBBCCCGEEEIIIWtKcUb5510W&#10;CsAIrFVILtLIRJEZZCKJMalO5+9kOn8H4H8gW0x1efPEZqtj5AKNJ6o6ARTQPMRbCDTKFJ0iz7aJ&#10;3GlqzQ/xhardRJYRSnw+vD+Ra2on1uFfKf4pw6Ebh0RDIfjOYKQ/5H6C1j+2nq6NZXv97O8+R2Jb&#10;WUZJLezplDd0o/16yva5n5V0tb8MGQfb3ZfY8UPkdF3xxbq6qujGzNpSGOHXGSLUpWrVCOR6d5Z1&#10;9Aie+/Vvevy6sW5h69e1cx2QTzTWhE1kCFU7pXojXj27OmC5CgAAIABJREFUhNs7ZTAan+t+PxtB&#10;7qL9sea1tT0qy3DLLiVVQHE+i3FVhWqWb5seIpn+CObkBezlKezFG+jiFoBCTFIUIevh8CdpY6K8&#10;f/KIPtILf70E0HpPHESq4F4HIdHA0IQEA7UvCTGR1UBf1WJdHMLFERHfQNF6jYW+Bw1GbEyHiFPE&#10;FvE8wRGpd8/Smz32t218+/d3z6YW0hsKMwghhBBCCCGE3B9ffY4rAFcA8IXi2dlv7enRiwuj2cU3&#10;z35mPnn1i4OpXR3rSA+t4DCXZIxV0rU8A6BAgxBCCCGEEEIIIYQQQgghhBBCCCGEEEIePvmT59cS&#10;DQsAUBEVVViFQLMq6yQyTuVw+m0i8kqz1b+I6ihbXD6T1c1zTVdPNFs+ArTYPw9rioh1/ngs/3sy&#10;VSnEGnv6u7JI0rtT2NBWDnoec7+EwqChAOnG4d+NQ759xBj1Frnneh36V6hINC+6z1mUt6qYx2Ul&#10;stm521W40dq2WKjU28fft0/VsfJ6XQK6v37Xxt+ZMv48cOdL45htKOqqsueetKW2q/v5APXXhiIi&#10;rijRQP21cgYVloTnnUKLurzKekgz1uNWygzWJ26I+VOuizEZTE3ModK4xlqvOY0fX9bd1a7qfcs1&#10;ne9QlFbdwCUXZ9j8Hi6jMZKnH8GcPINensFevIG9uVyLNiQwQSIt22vo/A4FEtV9sUWI4p+OreRS&#10;0QbE1tSeMpkuQotTm2Cg6u+eBAN+cUO6OCLXRrVGqHMNeWtVTJKx8ziX83gjqVjfsmNyiuKEKtaL&#10;pziv80ZECt1xMPbY3z7je+f9JVtDYQYhhBBCCCGEkIfBF4I31WvF8cUruzg4uU7t6vq757k849As&#10;jtKlzGVsJpnNElee4coyKM4ghBBCCCGEEEIIIYQQQgghhBBCCCGEkIeOAQCIFok0FRVR5HHcXF0A&#10;m43yD4wVo6tk9uQV5OnXyNKJpsu5rm4eYXn9UrPVE9h0rmpNGcosJBkQEQtAoIU6Yy9JtrZ0Zs/U&#10;f62cTY+/H2JhUF+ksVUwNBZsDoYkY0KMWL11WcY64NojYN+6x/2yq3CjDT9UWpNiAPHQf6/6w+Hp&#10;zuMD0gC3Lbt2veEocEUqaBdG9Kq+Jmuot9uXtUQOj8o0tu5+JMceuzyispAtCeXwS6lFuLmuycRZ&#10;M3r8+fC6SDf0XvZ1mOsmKqPQ+LVZzvs2iUVo3rt17muhqu6gzntVBbIMIgZy8gzm+An05hL27A3s&#10;zSk0XQEmyY8tAufNdnet17tezJvcTzZnfZ+r3/NCsgxgPcYh6VS9vC3x+1u+H2Jexy50V6jgfra+&#10;qLBXwcCeXByxAtdrdViK0nrsIDahfclfvDb7N76YvalxbLnPUPaku+lvQ/jVu7/+5+Q+oDCDEEII&#10;IYQQQsjD4wvBRfU6l2csDx9dj27eXosBFpnMZtPJfHWzOoJJplaMAYBSnlEeKolqKdCgPIMQQggh&#10;hBBCCCGEEEIIIYQQQgghhBBCHioGxihUTZ7n1NxxIRBVUShUVCHQzOQ5UrEYH56byeEZ5k9/B2sT&#10;3F48tdnyBOnNM5sun6nqtIqUi4GIqBPlzB/KBBWJRsE3wU1plj/7FhtKePrlPUz8kK/PzqHfWmVd&#10;gd/QuYqdv3WQcx2OjGci3bzoD5W2sY4FhvuOfTRyWpYZHZe6NKAhJ9j18pG6FMPPiNeFDl6uuGfd&#10;bptdyUitLucE1VYGT9axTf1d+HO/FoHeRRbSUlfw87VXyROMoLkm9Plz4fJ8Buoc0jcRk17E5m5t&#10;PsSuuYBsYxNRjUKD9fVG1vWraiXNKMUZgEBmj5DMHkEWV9DzN7CX76DpMt9mzPp4FOc6eNIHvAfG&#10;gvYD/Gl5bJxK/Zd7voH6Nd8mndq9Yc49c0jRQGhxCgkVgjdNX6iwyXelDvbhUkBDp1AJfMp1KC7L&#10;CByLAb8X7UUe0afee/oitKf+dvpVevd3YEEI2QoKMwghhBBCCCGEPGwKeUYp0Pjk5/+IcSLXq2V2&#10;bcaT18noaGoWZ8ersZkjsQeZzRJJxlrKM0qBhivSIIQQQgghhBBCCCGEEEIIIYQQQgghhBDysJE8&#10;yCpVsFDzaKmIWgUEmtX+KkxmJ6+NyB/EpiOx2VSX1ydY3rxQu3yM1fKJQpNizzLwa53QYi7QUBWR&#10;baLmoUeb9w37tj0W/f0K3UnxTxkC3jkUGgv81sQZ/jkOPeE8hDr/dj5tfVp8aETdT37YQclNQvsh&#10;mjKElnIC0oBgeTuOR8wlUKh41ttDufDWxqEWoAe8uRdJ8fpZ9FAmfVdZRkO8ESh3CFmIj5/D96Uc&#10;rWIHf61oEyH4fdN6PUNewTGZgnut1JrWY862iWL6HO9fp11rXmtZxXkupRmVPMNmAAAznQEv5jCP&#10;P4K9eAN78Ra6vAEgECkEWcU9GZX8pE0itSXlvHDnRtc86Ul9fNftLsehXahQnx/l+4ctVPDGxl8o&#10;ov0NjWGnrmDrZt0Zoa99GFCMEa13YBFK73oR7O/ev//80PpLtoLCDEIIIYQQQggh7xWv/vYvq9c/&#10;/utfQdLbRTYaL5Lb7PvJ+eHk8rmdJ+nyGJJOU4sxABgd2ZAwQ1JVHQ3w205CCCGEEEIIIYQQQggh&#10;hBBCCCGEEEIIIfulUmeIiOZRaoWKFD/VZiMoRI2oyGhpDk++08On38AuR7paHiO7PbaLq4+RpY/V&#10;pjNVW6Z1UUgytAz/FkHHPtYFt4E9P/NpKBvQX7Zx/8QCvnsJ/DbC8G3nqoeoRLWSHqi4IfJijw5p&#10;wPaSlPcTP2jvfu6yjajCL7NWdsiXEZAGhNq581BEwrJ1kcPmwojQeaxtq8L2RT1tkgy//u17W9UZ&#10;brOjhvEdNe6x2zagM/Ae2MH/E+AeEoSYEATYXTbSRUiUUb+uQu1timRiZfdpe6t4ZAfECbQLijXV&#10;2vz9aIzk2ScwJy+gl6ew59/D3l7mg2ASlN6MXLoRLH2IBu4lcL9X6cUuPDTBwBCL0zYMdE23rdkh&#10;3OuxnA8hec7gDCSCiS6S0Xrd8Y1J4PbAUOKbDcf33uYzaYXCDEIIIYQQQggh7y2//pufVK8//eyX&#10;WM50Ob61S4h5N704mlz/0WqW3t7MRzabZzJKNFuJjMYq6fo3gOVrHYlQoEEIIYQQQgghhBBCCCGE&#10;EEIIIYQQQggh7wHFY+mljOUWwgOBtaoQVRjNFCp2JGLUTGfnVmdn5vDp17DZCMurJ5ounujq5jmy&#10;5RNVHZfpN5E8fu/UpgqFqJR55o6/MdvkT9CCj63eopz7ww+CSvHPIIHhjQO/rrCiR0q2JuBwBRDN&#10;XduFBL7AY//kypi1uGAoWUJrnd6J8YUVu0gq2soOEfp8XyKATjYVRmgRqm8RJ7gSjMbh3pjXmjLE&#10;FPQC7+5cK1+7Ao82AcVW1QfKCsaviw9LbVKv0LR/frQpIhn6GtpFNNMqVdlCVFOt00W5vnhmZ8q7&#10;sup6bVXN32cZxCSQkxeQ46cw12ewZ2+g1xdQtYAYiDOG+eEDSojuQx4BRL0B9ybVGEIw0Lhgig62&#10;DVW1OPljuudxGcQd4V6HzoC29Le8HuuijD1KJBpCsR2I3nzQ7G/DFBUzpuyJAfobFWU8xPlMWqEw&#10;gxBCCCGEEELIB8E/f/Xn1etPP/slVsfZ0lza5Qrp6ddnXyc//viP5wszOZos7SHG9gAAlqlVSXKB&#10;RinOcGUaQC7SuNOOEEIIIYQQQgghhBBCCCGEEEIIIYQQQgjZACn/D4DJM4NFYteIqFoViyyp9jai&#10;evDotRH5A2w6Vk0nenv1TLPbZ1gtn2i2OnEi6WuBhvOw8M0EGh1tr4Xr7k64MBRl4LcR9B6yH07w&#10;uvEZQqHFHuexSv5XDV4H8FUhIjVRQDNLuUFdAxNqVy2vuieksCe0PYm9T2g/VrbGgqYByUFVlyPr&#10;AALB14HOSSWn8OQQrjCi6Eg7zvlbly1Vf/w612+akpTq803q35FQ/e62Xetv9EXjZbvXaH5wv7C4&#10;O377lmUAYZFLcO4Gau+SwGwiqinuW8EytxXdRNvlii+AUm1ViDSyfMU+fgozfwy9vYI9/R726hSa&#10;ZYDJxRlS7j9U02ICpoEkA2t5VP6usznOOffFU3thSKFCbF66F2p1kTmvW/s3lBjFKWaoIiP9de93&#10;1bUljpCmpb+DSsU2lot1ldsxvv7CWXEX4+vM4aGu3R7je2/zmWwEhRmEEEIIIYQQQj44XHkGPvsS&#10;T49OsrOb2/ORrM5/d/pN8umLTw+vcX0Ek8wk1clobBNXnuGXJ6kqxRmEEEIIIYQQQgghhBBCCCGE&#10;EEIIIYQQ8v5QBHbzf5tcnCHFTyAbWYGIiBVMFphNvzbG/JtNlwcmvT3S1e0TXV5/BJueqE0P4ER2&#10;6wKNKvK4RTKu7QncDNpVxIKgrX/S10eWgYYJQyCVLAOIZ0YVZbj9/sbJz6ruM/Bfr9eXOnSH/jct&#10;3w/110OrTeFEZ3k7tyk+F9yi+5x/t3+dfQgtDeUmP6fcs/5NCMli/PnWem62rDPEum/inEMU56hn&#10;aNrvj1fXvq4dX4QQGveYsCJ0rC/bqH726IG7f20O7lO044bbi/eqCmRZ/v7wGMnhEcztNez5G9jL&#10;U+hqUYgzzLrtzto8UMMGC9zHZBeuFCEm9ulz7PYN25NQIbY4lfM4tEC524ML2xAij0jRO96q267D&#10;XFoUXs+r7e6x7jfHXYmN6c7z2juRvlUodu8Kju+A35X2JL3pGt97m89kYyjMIIQQQgghhBDyYfPV&#10;53hbvv7sS7yYvcjeLt5emu8/vnz1f/5EPvn5Lw5HZjSXbHWEBAdWUoOREdHESqqVQIPSDEIIIYQQ&#10;QgghhBBCCCGEEEIIIYQQQgh5DzGFOMM4KT8jaqxCNY8NQ2GsZmMxxmJy9E4mR+9kjn9Btpjp4vKZ&#10;psvHWN28gM2OVW0R05ZCnoF1/DoP84vUHrMeojI2RD7jn6pVuGHfxlPFy3Plvu5x/vzNscMi4Vtp&#10;hDNjYzk8inh2826IWxxiof/eJXuijFC5fYUTjcDrDoiX/XXHoJYj7hr2wPZoX5x9Q+KKqi2b1L8B&#10;tfq8Ia/m34aykF545xdO//ImuMKHcpsErsl4n8qf7uu7kM2s27G98CJaXsexiqaIZpPjhyAmzlBb&#10;iDMOZkgO5jBPPoI9ewN78Ra6us23GVMdv5M4Y08CCV944UsR2oQKDQnReyFUgGdtcl8jfoOqFqnY&#10;/XtHeoiNtsW/Xv1ttbqKzeW15Y5pSI6yfaMi83iIuEPj5uKWj/W5rr2OfScbiNh8HkJ60zK+9zaf&#10;ycZQmEEIIYQQQggh5IfDV5/jdfVGcfwXr3T5myfX43//9tpMJq+T5Gh6I2+Ppisz18QeJmMdLVOr&#10;AGB0ZEt5hoskYwUAzVb8zQYhhBBCCCGEEEIIIYQQQgghhBBCCCGEPGgExQPrBWYdR1WrMCJWrQqQ&#10;VXkrScZLHL34XaL2a7XpWNPlod5efKzZ8gnS5WPV7KAsFwBExDoh1/xvyxATaMTChF3B51zYoEVA&#10;sHz9wf4B28bB5p5nwhmRKsiq2visdoi45z4UaN5/UNIP+ftZ1n3WvhYZ+P3MX+8avC9Dqm64vBY0&#10;VzTK94UT0cDrLtQuU89k4bano+ubtG29b1hc4ed3h5RlVOUhnoffp6wjdnrWcw+1gHRed9fJL06f&#10;O2Xdsrdp6Jb44oRewgtPFLPpHPfD4A3xzJ2egKK35RyrxBk2fz8aI3n+Cczj57AX76Dnb2AXVwAE&#10;cMQZW7EngUQlxohIEWJyH3fs3zuhQtv884UK8MULA/YxVq/7fhB/RM/+ornWDzqmbfhysZ3K2qDN&#10;DbHGvsbXm88D9rf3+N7lfCYbQ2EGIYQQQgghhJAfKIKLXwAXAL4H8OO//hVWerMY63RhzOrNSSbj&#10;s1F2aMUeT830MAXGI2uT1JgMWIsygFyWIclYKc0ghBBCCCGEEEIIIYQQQgghhBBCCCGEkPcPMQJU&#10;Eg1F7kQQsapisnSSQdWIsTKeXWJ69P8lNpMsvZ2bdHVkF+cfIV09g2ZztTYpg3siogA0LzEXLUBE&#10;i/Sm1AN2rjyj/c/QKkGGlnIBKcse+rQ8HIKh3zKw6D/JvDs4X3McFGHt/I3zeRlibjxkvRSVlC/3&#10;9CT1CLEHnZcMLU7wyy6lIZUgozonuwfvBVIMa/g8xqQBnfKAgc7J+tpDIR2Q2mdddbiheV96EJN+&#10;hIL2ooAab27u3j2vkrUgpVF3qLJ9LT+eJCQmiunC3V+0KZ7Z9+oZGs++soq2+d33mtv1+L0g5TW/&#10;blu1HmsGSUZInn4MnDyDvTyFPf8e9uYSqgoxSXWMqm4g0fDW6SED923r/4coVKgXjO3vf3dz79yV&#10;uszEXZjQuIb8dTt67NBsJBfrYoN2Nm4KvmHifRtf8r5CYQYhhBBCCCGEEALg13/zk+r1X/z8H3Gb&#10;2JVJsUqz1fnXb75OPn3x6eFNejnXMeYiZjqyNgGAlWa2lGeUP0uBRvn6HrpDCCGEEEIIIYQQQggh&#10;hBBCCCGEEEIIIWRDChVCPUsqsFCIVRUgE5PZJIOqGR3eyPjwyhw++oOqTezi6kTSxRNdXr9Etnyi&#10;quMyii0imssyylpUVUVE1Ilr90v1uyH92ue9jv7AqHW45xnwTrVC86Ck6FqSgfVrP2deCiNU5M7P&#10;dxU/DUgD3PA/sJ+5sM7ESvG6LoAYInsfFV+0DK8/dm3bd2lXHoLWhiill6SkGidtyDJiQoRSZlCK&#10;K1TW9TRELnsY8FqTvPzzXuvvylc7dfWac377auKCu1k3Q2KXSqLR0YI2GUyv41GfZ11CljvHWUtL&#10;+YWq5uKMLAXEwDx6DnP8tBBnvIG9PgesBYypyTI65Rl7zO7vIkV4P8P6kT72Wg/2LFG4O4dV7Rqs&#10;rnFpSjOCx2L3e1NekCNBGVSaEaoL6/EtbwCCbpvXoG1QhEVq+6gLG87n90MQ8qFCYQYhhBBCCCGE&#10;EOLxi7/9y/Wbz77Ei9mL7N3N20v5/qPLV//1z+RH//m/HYxu5sc2yQ7NSg4Ta0eS5L91WWlSCTSA&#10;XKJBgQYhhBBCCCGEEEIIIYQQQgghhBBCCCGEvJ8oAFO8toAj0MgMtNoEc/DoHQTfI01/o5pOdHH1&#10;FOntS10tHqtdPcr3KkKVIioCCydZV+aE0RLNC0XwKnnDXp4a/8CohUKxDkx68ob48d5u4gRcY2e+&#10;ln2s71SoNnpWths1aYK/zRFnAPsRKPiyjrb6dyEWHPdD/jHJRK0sXwqw7TlReKFmr6AesoyYnCDU&#10;D7/djW76xezrsg/kfv0u7EvW4dfpimG2kXW4++9bLBOsH7mZozaP/Pdtx3pzqHrdcbiiKeqoyr0L&#10;W8iG7S5lF+U6sJZnZAAAc/wU5ugx7M0F7Nn30KszaJZV4oxWWcY90SVFaNs+uFDhLgQD7kXpXqSR&#10;+2idARaUO/IV1NZpQfNeU65ZgTGs5vcQYxsd132alKS5kN7Z+N7RPC6oSYnuYz6TjaAwgxBCCCGE&#10;EEIIaeOrz/G6eqN49L/8Thf//eXN6MenN8lNgun5weT6j1az0eXiyIrMxpNsbFfGmLG1y9SqJGN1&#10;ZRmlQOPe+kMIIYQQQgghhBBCCCGEEEIIIYQQQgghZCsMAGieEDQialVFRFRUxdo0MZCRGrGC6cLM&#10;p79Xkd9huZhpujzC6uqZXd18BJseqbXjMoEnkieZy59FrtV9VHVFKccoKV9X0ow99/9eiYUkN5Vl&#10;hPKLEeODG2jNs6GFmMT5rFl1rJLdcUUBbZKKfeTgfVFGrP6heh4K2YekE3743t3PlQTUQq9btmUT&#10;WYdP7HiVuCSk3gYnp7uFMGIw/Pr3VE2jj0791cs+fffL2LNYZl/4c7qaTz064B47iEBmA6LXcVfl&#10;5XVRrPmVOMMW4ozZCczsBHp7iezsNfTyDJquKnEGAGhhoQo3bP8CCV+KEFvHQgKROxEqDCXZqm4O&#10;3sLQaniq3qDYGYPdPfbosIrdX5pSpfox1XyuNFsDzrvYHB5qga6JMdwxjV1b+x7fWH+Hmc9RwU+v&#10;+Vyyv++BpB0KMwghhBBCCCGEkN4Izv+f/NVrAJ9+9kusjrPl6EKXV1iefnP2bfLjj/94rtYeYjU6&#10;gtjpyNoEAFaaWUny39KUPwkhhBBCCCGEEEIIIYQQQgghhBBCCCGEvH+U4ozyp0UhvFCFKkSRCTSP&#10;7sKMVjKdvsH0+M0Y+qtsefUI6c1jXd4812zxXNVOy2CdiKgjy8hLL6QceR5TGtIMlw86nleJKsqn&#10;m8MJSPboub/ZLyp4SBmaRE2UUW6tB7/d9sH7bDcU8axmbT/pt9829fsPlPfrLBlCQtAlpPBDy25Q&#10;OXRcLfS6ZXta6XjAfEj0UZVbk5CEg9j+ub9LWUZtTvmh/j3WH5SxhGQhHfj7u6/3KfwYGsE6dF98&#10;0ClTUATmU7ltB4FMb5z50ZBF9KzalV/Uii7EGXIwx+jgCPrkBvbsNez5W2i2AkQg+R26Or6SZ+xR&#10;INEmRYitI+VY3LlQYQhZRps5KbRg1Bau2J13x4XFL3ZIV0Nk0amuJ/U+c+5RsTHdWYwiZb2h70Y7&#10;Ehvfyt7kfdZrfHckKk/bvb/R7x6h+bw+CE0pCGMi9wWFGYQQQgghhBBCyJb881d/vn7z2Zd4enSS&#10;XVxdnyevPz5/9V9/9t2f/qe/n8rxyXFmMUssDozFWJJMgQQrhZVkrMt0BQBYplYBYDIyskytTkbm&#10;ffk9PCGEEEIIIYQQQgghhBBCCCGEEEIIIYT8oCnFGdXrAhW1AjHQzACABWDGhxeYHr/DYfo71dVE&#10;FzePdXX1UrPlE81WJ+ugXSnQKHwc64hgHofMw4G1vzOToUKSD5HqDLhhxA2TsKFd3VC3E1ytBZfL&#10;sGRxfusCi7Zg5DBjIeqGb+uvY9KAoVwGIVlHqN4hJQSxULIfOA+F/v1gcpd8o7sxTl0dgffoNkcU&#10;EJN9dIkNfFlG/mb7bvWl1qSQdGZvFaP1Mu8l69DiUNdp41XxIePPtW2lFVuhzbnvb9+kfnHua6X8&#10;QlWh1ubbJwdIXvwxzOOXsOdvYc+/hy4XuTjDmGp/Cd0fy3vLAPfOVilCITZwr3X39X6FClrv41Df&#10;FWJra3WBeoaaGiGrRfl613ZhL+6C+v1lXXh5PbXN+eixg/RX9+NqiH7BKNYP30BU3ylS6FD2kuHn&#10;cy8hSmVfcl7ne8VKxYd/t3k4UJhBCCGEEEIIIYQMwVef4231RvH4f/6NXn/9ye38x6e3STbG5PRw&#10;cvvk9nCB1dFEzUxhxyMdJWISXWWqMLkwoxRnLAGA4gxCCCGEEEIIIYQQQgghhBBCCCGEEEIIeY8p&#10;3BYQUVGFiihg1K6mAlGR8RKHB9+a2dNXyBYHmq7mdnnxXFc3H8GmR2qzSZ7SK+QZgDqhwCoSqiIo&#10;iq82fJCUT1KvhUKlO4/obw9kc2NPgJfyie1YH1PuWw+67umR9ihDnE2DgCvN8CUWvYQCvetf1+HW&#10;E6t7V2LSC1c4Ue63V5zQv9uWULviD5/vJ9lolYS4xe/Zc9BsQFOaMpQYZRP8udf3mHJ/0Wa2+4Nd&#10;J1HIF9rm5J3IVsLXLdAumeks1xVclPKMUpwxmiJ5/gnMo2ewl+9yccbtTSXOAJxV1CljOMLGgkrE&#10;1CLe8Y8N32e2bdbQ/awKRu2+5C4WNVtN17Hu+yFkCrsX0QdfjhEf28CxQ46vDm3KKPHK9eUYvcfX&#10;/RL1cOdz23ePmiAkcnR4DD7kO83Dg8IMQgghhBBCCCFkcASn/2/x8v8CPv3sl0gP0iVWWKZHj8++&#10;fvYz8+l3/zRb2GyWprdzJHo4lsSoFRGjutLMIq0LNCYjI0sKNAghhBBCCCGEEEIIIYQQQgghhBBC&#10;CCHkvaXM+BmBVYUoYKCZsapijMkwmb8zk/k7A/11tro+0sX1M2TXzzVdPlO1U6gKjEDFaBFNhRYu&#10;DpTx1NzPca/93BuuJKP80Sd/GdvPee/LMvwwq2oz2BqWZgwcXC1C3ZUQRdafQZsCgSGFAL4oIVRP&#10;9Lgd687r0EbQvqRLUhE8dsOGuWW4QejeZWt9/2i7gOrp9W5d7eH6u8OXolSv77Jp7rXaZ2777fMz&#10;330Ov2dJyLYotDHXYnN5Tw3orGdnaYcUK69IvjYXP1UtkAEymiB58nEuzrh4uxZnALk4o7hHDj2N&#10;m8qL+n2i9ZzUjh2YvcgyetD0PBXseQHZ68nsWa/zejAxRp9675Lo+O6Z+5rPvdfOgQUhpDcUZhBC&#10;CCGEEEIIIXvmn7/68/WbLxQvrr6z7ybHl/Obt5djY3CiMv5DujyeTkdzzezBSEcHACBGVRLVZWp1&#10;6Qk0MDIyuYe+EEIIIYQQQgghhBBCCCGEEEIIIYQQQgjZHilSvlKECxWlQEMEyEYAYAGY0cEVJkdn&#10;sOlvFelYby+f2dXNR5otTyRbPcpze2XoWGyVyRPR0rGADy2t52cQ+2Qm/TPgnhVnm/9k8WDdWt+v&#10;lBxAnB06G7ABnizDzxuraNGeptRgCNwyVTwZR8sYDCFT8KUSIeFELIAcEmyUn/cOLSsa+8bkHcGy&#10;W6QBsXbEyr73q1icKY76633izjcgMPc6cPevldNVr18XNqv3vmkVs9yB9cOXc5TXwL5EMOIIoqSw&#10;UqnafLxMAvP0I5iTZ9CLU9jT17C3lwAEMCaoO9orkTVz/0IFuT/JQIj7ss/c0zV8F9fdw2LfQpR7&#10;ms/3JYAhvaEwgxBCCCGEEEIIuUu+ELx23v7Fz/8RlzZbzZLk7fnt9dtvL75LPjr46cFsenNkMDpa&#10;GTMZqRkBgBlbWwkzUqvL+2g/IYQQQgghhBBCCCGEEEIIIYQQQgghhJBhqDKUUk/aiaqqGLWrqYio&#10;6GhlZk+/MWJ+r6ubQ8mWR9ni6rlNb19C0yPVbFTF+0VUcocCVLUME384ab5NM5Li/XTLEX9XqYLL&#10;rjyjFmYujqvJMsqEfWsDtqCYFuq+L8bUbdO+PAuJ1XxQAAAgAElEQVSxTHtMHFATauxQb15WfKC7&#10;xBf++Lnh/d6+jEDoPyQhaCs7dHzZwljLQxN8I9HHB8TW0gpfHuOc0r7Si6isY7MubIffX2Cjiv1r&#10;p49kZkhiMgwVbb2ud65XpDb2WlipNMsAMZDHz5EcPYa5Poc9ew17fYHcLpVAirF17pk7EbqPtLbd&#10;mVybHrsThZRptzL8hb+cwGjO24b1xvd67anPA+rD6vcCoK2//rVX/47hHLsvBh9fp71t57O2WG5i&#10;ONuRIfq7Vb0/NCHKw4XCDEIIIYQQQggh5B75xd/+5frNZ19iPnqWrfT0KrPzKxklfxgnR9Pbxev5&#10;gZhZZpP5ZGRGdmUMUBdoSLJWpZavNbuP3/oQQgghhBBCCCGEEEIIIYQQQgghhBBCCNkU96+9VEVE&#10;VKFFABgw1mZikIkk41RG0zej6fEb1exXent9Yu3tE11evdRs9RRqE5RKBxHFOqWoXpawrzoA9TDr&#10;Pf9ZWix3GWpaTWiBztBsV0BZRPJANerCisJUEmjIAOerEmTUGlovNnJO+soBgtU6Zai0ZGa3yNL2&#10;oRSSuIHjTaQXMcFF7/pbQv+dOO0OlhsTkSA8tTcRfXxQSP3Sql1mLfhz0n3ddSpL9001dHeU867V&#10;j2Yf+l5P5RoWmvd3Mo8q2UdTFFNeD1W79nA7UW8tVhGIKqCFOMMYyPHTXJxxdQZ7+h306gKqFjBJ&#10;JcvYRZxRl120T6CYUKGxHwaWnRTypUHkArE1sbwB+RdgRduFNcDkcO/3A17DsXtAOYa+bKna3jYP&#10;3ufx9T8LClGAO1lMB+hv9LtD25S8awEMiUJhBiGEEEIIIYQQ8lD46nNcAbgC8BbAj//6V0hXV4tx&#10;Ml1cri7efnv2XfLpi08Pr0fXR1ZlhtQejHSU2FV+uBlbGxNnSKJKgQYhhBBCCCGEEEIIIYQQQggh&#10;hBBCCCGEPHzyv/SSKq+rqmogsPkbgWZVJswcHp8mcvxGs2f/Brua2sXFC13dvES6eKyaHRQlAiJa&#10;eBecNLHzoPNgFNA3TjxAYs1ra3qkO2VY2Q2vlq8FAVlGo/whU7le2NWVdXRIG/xs8qYj15AGOPgZ&#10;2U2ytJvih1bdYHmfY8MberSrJfQfa5tbth+Y9gO4Xe13g9bV6wd8CT4o1DtN3jToOoV+tr9yTOzP&#10;8VDhXnehn5uIYqoy3dB+L+OGs+5sGrhvEcUEd+95LW9QPQB37ZLatlJ4pJrl+x09QTI/gV6fw55+&#10;D708zcUZYnYSZ8TECNUNdwOhQkPOtAuuREHddWtXsYInQvDtNLH54F9ctbIG6G/sNrlj8b7UpDaW&#10;Epctldtrx97F+O5eMFrH976EKMBu61WsyA4hSvGmsDE5r/MNsVLBG/jdQGEGIYQQQgghhBDyQPn1&#10;3/xk/eazL/Fi9iJ7u3h7OZvMLwHBaPJ4miaXh8lydWxVZprJ2KpNRBMrRrUUZvgSDYozCCGEEEII&#10;IYQQQgghhBBCCCGEEEIIIeT9ofyLL6MKFVFRFQvAALA2SwwwEhGLZHJrZi9+Y0T/zS5vZ5rePLbL&#10;y5fIlk9hs7kWCcdCyKGQPFYpqgKpEn9lIhDNR7Q/EHlG7MnxbtP8JvZsuh+GDZURD7fGnqC+xTnz&#10;nhBflewVsw5he+H6spgth6shDYhpVTqytLvRLKFvsDg2jp0h/ZbQv1QB8HCotiw7FpjuIwgIyTn6&#10;HvuDx5dM2IB4oqsId4cewpghaeTOS09K37YXtpCo4KWrBDdsL9JYg/r1oSmKadt3yHPp5/XX65YU&#10;XSnEO0W/1GZ53n/+GMnsBLi5QPbuO+jVKTRLAZNsJc5oCBU8KUKXUAFw1vWhJUzBiocQF0RuQG1U&#10;F1Pshr4nhnBTeBKkPlT3B2c+3Mn4DiGSaBvf+xKixMQgO/Y3Ni7V9RmzibXOYd677woKMwghhBBC&#10;CCGEkPeBrz7Ha+ftj//6V7CyXJjMLK4nj06/efxT89Pf/sM8nchhmmGuooej1SjRREQyVTO21hdo&#10;aCZCgQYhhBBCCCGEEEIIIYQQQgghhBBCCCGEvC+sI88GgC0+A1StlmoDazIFzHh6ayYHr5LZk1fW&#10;Lid6e/lM0+UTXV19rDabAzbXZohRR5aB3MkRSjU+EFkG0MwjxpoWy+O2+hLqhYcCrq44oR8bnjM/&#10;8CmSh72d9jdD2JGiNsykuwH9XcvaFSn+Vc36HSp3A85tZbkhaD/YXgae/YB0aH9fGtA3WB2VZfQz&#10;JkTb8RAu233TlenucfoAhEUxNZEF9nM6/WvO70fb0lWuS+78aczlrka7gowyiN5XmtElmkF9e2zf&#10;bSllQqG1q8q5O/KLYvf8fSnOOHyE0eEx7PUF9OwN7OW7Qpxh1rIM5wbZRqsUIXDvqMZpaIlCrRJP&#10;MLCFECVedkub3f6WAoXa5N5Xf72iB/wK07qWe/31r807G1/3853L3mB83YV0n0KUPQpg/Ht6bb3q&#10;FIS4/X1A35t/IFCYQQghhBBCCCGEvIf8+m9+sn7zheLZ2W/t2dHzi/n124uxUZzoaPxmlsxHl4sj&#10;m+BQs2RqJTOSjRQAagKNTBXJ/fSDEEIIIYQQQgghhBBCCCGEEEIIIYQQQsh2GABlALEUaBgRtapi&#10;1RpovovIKJPDZ68S0W+sTX+ty5tjXV5+pOniqWaLJ3lphXhBxK7f55YGhYjk6cQyMYh7DQB25S5j&#10;zevR7K7AsoiE666V7b7paeqoDnUC607wM88Zt4SqvXPiB/z74goHXGlAlW/eoLz7jonGZBXlOWyg&#10;aHweEg5InoKOlx046dE6/TZ7Y9tXtOHW7e7vBvE/aNSba7rZvG2IYpz9fXHFptdBH3xZR6j8tnrb&#10;xCxbCVN8aUYHvpxjY1EMPCFJOXY9mhqS/LStW+L2p1hnVRWwGQDAzB4Bs0cwty9hT7+DvXgHzVaA&#10;SSBhm1SgTf3FAP6asVdpxt6I3JR7XSsx48LDZZcxurPxHVKIssm4NKxF758AZhMhSlMQ8vDn74cM&#10;hRmEEEIIIYQQQsj7zheCN87bv/j5P+J6LKvpbXp6Pjs5/ebpfzA/OvtvU10ms4kxR7qyh1iZsUpm&#10;RBMriWrx/8yEmPVvj8Soqh3kN2WEEEIIIYQQQgghhBBCCCGEEEIIIYQQQvaMAQDNk7elOKP8CaRj&#10;VYjAWJkevdPDk+8lW0zscnGs6c0TXV79O9jVsVo7Kp+SLSJaxK2LHKJokYB9GH9XFssnhh7wXX7e&#10;gzLQWkoGytflk+KjddU+aJbar3K//HUI9C5CtjHBRltYvxFO73HMXRALvcYEAl2hf1c60Va2f3yx&#10;ZdfudFIL3Reva2H8h3HVhtF6W31JSefh3hz0xS+9xAsBUUx0v37N6k1I+JBvqAshYvX68zE2b6P4&#10;QfPydc8AekgSU7UDUqxc4RNa65+Wx/VfP/yx9re1l5Gv1/mtoph7hThDDmZIPv73MI9fwp6+hr14&#10;WxNnAICq1gUcVanuev1DC9E7/d3pJnDfyqW+OP3duMl7nBt6T3OusRa8f0KU3QQh5D6hMIMQQggh&#10;hBBCCPnA+MXf/uX6zReKR7e/s9fJ85u5eXdzfXP15g9n3yQ//viP52lmZpnqDEYPRytjVDIDM1Kj&#10;1pbiDFegoVaEEg1CCCGEEEIIIYQQQgghhBBCCCGEEEIIediU4oyAQAMGKlBNkNkRkFhzcPQOOHoH&#10;ff6vurw+savrp1hdP9ds+UxVkzKm7cgyoIBCVUREi3zo3f9NWSzPGAusbtBCV5CRH+oINKTaKdKG&#10;NntH3wYEQupFMDskzajaGxFX9K3dfVC6Kw3oyoL62zYVFeyLemi9LrNo0CoEaUoH/LJb27HhifBF&#10;HX3aWOW1g7KOcB8eDI4so2zzRrIHeHPQPWU9Tr0rbMgLC1UQ2G8gtCi/KnvD8qt1yp8v6Dn3yvWm&#10;/Fm+7t+A/EdENAO0xM+12OYJLzYVnfjvNzk+31eq12Vj1dr8s4MZko//FObxi7U4w6aAmJosIybP&#10;qHe3XKs1uB65oqbYsTvhjvNdCBXKQajdSMSZDG2L2gAXmnv7vZPuBsbX6e/exxeof3/Y9xi7w1fZ&#10;ijD8InnHtK1X3UP0PgpCPhwozCCEEEIIIYQQQj5kvhCcFy/fAsBnX+Lp0Ul2fnN9PpvMz5OVweHZ&#10;4eT6j1az0WV6ZLE6VB0dlPIMADDFb319iQYFGoQQQgghhBBCCCGEEEIIIYQQQgghhBDy8DFFws8U&#10;wgerqqZMsNqsypfJZHZmDo7eSpb9G7LlgV2cv9TV4oVmi8eqdlLtJ6JYyzIA1zFxV46ENi9F+TP0&#10;WQ/K0KobXq0FWVvzjzsEJH1RhhtqDvyZXk3kgbjUQnr0vU0G0Hm8JxN4Lx60Xgv6ohFgD8kHehUb&#10;kQZsEoSO1Rstx2m/Ty2U/0D/0jMkD9iozZWwochrbyi1cOftJqKYIQhdd748oougHKUyT/QpIHTR&#10;9xQqtMy9PvNei8Uldp67lh5f8uPSZ92LlJa/FoGoNsUZT17Cnr2BvXgDXS0Ak0BEcqFRRJrRXKvD&#10;DQvNef/YnYiNaUjStA2u9aW6oIAWG5GzKXTj3pHYFB74m4q/zt7b+N6VCKWqr1SmubYb9BSiDDXG&#10;dyeAedDiKQKAwgxCCCGEEEIIIeSHxVef5+KMgk8/+yVWx9lydKHLK1mefvP22+RHP/rRZHY1mS9W&#10;6bGYZKqQsR3ZRDSxkqn64gxCCCGEEEIIIYQQQgghhBBCCCGEEEIIIe8TkUeAq02Q2RFEFKPpTTL+&#10;6F9U7W90dTvX9ObELi4+0Wz1WG02zd0bAogoAIXADQvvX5zhyA46HRVDtyZWX62eUMM6GlKGPv3g&#10;svPeDdeqU7aiOPdOdbXgf49uhaQBRaWdbBt43ze+uKLEDb6GhA3u8W0dCEoe/O0bngF/bPtIL0Ky&#10;j22lH3dNLFwOoJcxoTZXne72FSbUqnd9NXdw6nxZh19/NeSlFKS+Sz5PpCnNAHrOPTdsLhJfg1qE&#10;CnHRTESiof51V25rSkq6xjAmG4lU7zXGbU/doCP5DW2t0BBZizOmh0he/k8wj5/Dnn4Pe/E9dLWs&#10;xBnA+l7Yd62unZ/in+ixu6yoMbHAELKMmGGmzf5SDXCvm+rmxIodxA0SWWdb1o2u8d2ZOxOiOK8j&#10;XyfzevcsRInN56H6W1bj34NrRiX3Wr4DQQhphcIMQgghhBBCCCHkB8w/f/Xn6zeffYlHjx5ly4vb&#10;m9E4uVmuFt9/c/Zt8tPjT2apOT5cyfJoMtbDzCYJbCoAIJrYmDhDMlVNBvyNEyGEEEIIIYQQQggh&#10;hBBCCCGEEEIIIYSQYQgEoi1EDbQIIKpRtQYAZHxwJZPDSzN7+nu7up3p8uq5rq5eaLp4DtVxmYqU&#10;Up5RlAhVUREtMoXD/y1ZW77WzWTuO/jeyH9ukdL1A55ucN3ZFgvXruUPXpazB4p4prmvbCPW5b7S&#10;gn0RE0a48omQJKMm0Yh0ICakGEJY0buMWuj/PaQUQQSFC93Sh7b53mfuVkIETxQT/Om2F8NMa3/Y&#10;uq5f93pSREQwPQQr6wJ79iK0X8vcC9Udn8vNs9lH9pM/+S+8dvUae+9cGeu1T4qZp7oWYKiuxRmT&#10;g7U44+x72PPvoasVYEwlzgh1LyTqAernp2ud3wlfijKkTCGEe/GUA1tKFkKmm3qhA7QLvg9lkGJj&#10;63K5ZtWuT+k3voMLUWICnG2ILUqh71m+UGJfX8RigpAB+tt6D+4lCKlKAmUZdweFGYQQQgghhBBC&#10;CMn56nOcAzgv33/2JZ5NjrOzbHUxs4uL+aF+99GT69FvXx3PV5PxfLq0h2r00KpNAABmpAJVyda/&#10;gSpfayLivr7bjhFCCCGEEEIIIYQQQgghhBBCCCGEEEIIaUUEJo915u/V0SioTcqsoxlNbmU8+ze1&#10;T36vmk7s4vKJrq4/Qnr7VG12WBSWyzNErJQZ33USdLjkYJ8M5r5yijEhR3naGpW3NCQgxmhsq6qt&#10;P5HefVI9EM6zdtTeEAM0QvtbnD+3DGxXxCCU58cN9tdC/p6wwaVb1lA/2Zse30ZUkuGNhx/6bxVs&#10;PMDMbptwoVP6oN4m3WzeNkQxrtSgOD52KocQwfiyjkb97r4BgURboLuXLKMqvFhj3LB9D6FCbO7F&#10;RDOheamVSGAz2U9I8rPRuqXF2lDJKlr2Fa8nIhBXnDE+wOjFH0NPXiI7+w72/A10tQBMkoszCjmE&#10;CLy1Ot7ArnV+J2KSgZ1xb4bSHKRWqY93bH4A+k/iFvbU3foYrdtfXnv9x9c5dmghypBj3bUY+l8k&#10;asTaseMYl33cgwCm8z7aSxCyJ1EIiUJhBiGEEEIIIYQQQsJ89TneOG//4xd/h7OLSXowS8/0dnSW&#10;IYPeXh/g8eOD0eXiKDN2LgbjFBiLURVNbCnJcCUa5XuKMwghhBBCCCGEEEIIIYQQQgghhBBCCCHk&#10;gZL/eZfkWT8nDahqrK4SiIFgtEwOn36D2bNXSG/mdnn7SBfn/06z1RPV9BCFgCOXZxSpQVWoCGSw&#10;9C+amctQ9nZoYhlIcSvtGZT0/5Rul6fCR/KZsQC5Ivx52zExYoH3IeQCu9AmkfCFDfV92xvth9rd&#10;4zcSFvQsu2ov6u3tyy4Cj73gSAt8mUltvGJz15tvfl67T09Dopga3vW0afltxIQPwboC09ef022y&#10;iubBxbGhNaZP0F7j4f5Y/Q0JhOYnV0XaXQqxJkTGrpcsxZlzpeyjD1Kcm7XoIw/rq80go2khzniB&#10;7Ow17Pn30NWyEmco9IFIax5AiP8BNGFoamv/pse+d0IUNBfD+xKiDC0GWReM0CSt1rf7EISQTijM&#10;IIQQQgghhBBCSC/+/ou/qr3/0//0d8DBwa1c395m49GpZoobmJmMs8PpKplnI8xNImOVzGAFdEk0&#10;AIASDUIIIYQQQgghhBBCCCGEEEIIIYQQQgh5QJTijMIEYRVqRKBqRQEDzQwUImZ6aw4PrnH4+FvN&#10;llNdXD3X1fUzTa9eQnVaRIwhIiqAFg+gV1EViGiRI9wmadohr9gTjSeMw8tCbhjgDAkyItIMN1wb&#10;kirUivDynG5pimbmsyuk30b0gewDyAV2oe1J8b6woaSv8MIPSW8kLdiCWruKbpV1um1x+9wIcj+E&#10;v9LULlmJs2tMwODu6ue4u6uv55x9cQW891teE231u5nrUP196gqds15zt1xXYutOR+Nr87xl7rUW&#10;ExLrhKuLrlvBMjsrrhcYbW402y5F/Y50AwJVC2SAjA6C4gw1kgs3quLD83pIl1SQ+5JVROvds0Tg&#10;IfTXeb3/8d2XQKKrXtzPed5TX2PdqdbXjQQh+za4kRIKMwghhBBCCCGEELIVv/k/6gKNT37+j4Cx&#10;1yY111cHR2/+8PSn5pNXvziYTUfz1C7mascHkGyqiUglzdDEumU0JRor8BdEhBBCCCGEEEIIIYQQ&#10;QgghhBBCCCGEEPIwMOULMRC1ChGoKhTWQPPNkoxSOXr6NezjV6rpRG8vnuri+iPNbp+qzQ4L9wZE&#10;RCFFXLkQaKCIe6LvH461yTLu9WHesbil1yg/sO6GXSPPn4pJMiqJRiTgL4GgeOwB6f6+vWh5AP19&#10;EhOLxIQNmwgvfEnA0LKMkIzDF2W0tckXGOxL5LEpfhvbCAogqnOQz7FN51mnKKaHUGHb5SUkfAjW&#10;Hw3cd9S7SaPKNaZcd1yRRqz9LWO3yfzyz33bfm3rVtvYxcsMyz46+9Iieil/NsUZL5GdfQd7/j3s&#10;6hYwCUQKeUag3+587ytGGoSIoGljqsEAek3a2vXt7rjnPt/T94O+Mqb3mtp3gX0LUe5GEBIUT/Wu&#10;9t6/kP5goDCDEEIIIYQQQgghg/Dqb/9y/eYLxfHFK7ucP7ke3769nk3k9UdPL0b//X88nR7NMV+Z&#10;5ZGImRrF2KpNjFoLM9JKpJGpalL+2iIFzEhhU/6miBBCCCGEEEIIIYQQQgghhBBCCCGEEEIeCiLQ&#10;wm8hIqqqUv5Elk4AqCBZyeHTbzB79gqrm7ld3T7Sxfm/02z1RDU9LMsRRwWgWpQHoDNa6mZry0zi&#10;XT3M281AusHJWi7SDwAHZBmhoHJLcNkPUJfvy3B3NODvnUxfMFALnkdrf/9piDF2Cf0H9xvm7Pmy&#10;i5JQ0L++b/i4sswhmqfFv9f1bqbh8M95qK9RoYYvg2mRwkTb7u7jyzH84yPiiq2kMmUb3PZ31e83&#10;x9knJEXpzGX76477uk2aUGyLjV3+s6vtYZELoFCR2toVW49idfQaD094Ua8vIKdprJHt6wa0OETE&#10;EWdMMXrxJ9CTF8jO/oDs/HvoarkWZ5TrudSFO1HRD/qvT+3nwhOkDCHLiNlP6pO2sNy4+/uGmFqh&#10;6B7YDRjQXdCc+3FBiC9jcu/bCufYfTG4EKVne4NClDsQwAxM7J4K4H3t0gcJhRmEEEIIIYQQQggZ&#10;ni8EFwAuAHwP4D9+8Xd4/fYwfXKyTK9uR1crLL779uxV8tPjT2ZLM5pl42Q+MdlhhiTRNMufMmBV&#10;YUb5/wBUPwHApkKJBiGEEEIIIYQQQgghhBBCCCGEEEIIIYQ8AMTkcV+RIvarEBGrqqJQA80MFCLJ&#10;9NaMDq5x+PhbzZbTbHX1XG4vPtJ08Vxhxyj8GCJSZdrzfLMKpCUO7Wcw7yq8GKtD3BcbBID7BtcB&#10;L2yr/sZatW7wvN50P+jrhMh3+Mu8UJ72vp+tHg/qN7dv3FBxdBEDykbaZBlBkQRcIYYnVWk5ZvOG&#10;AfDaoZuYVspM+ZbtqYkUNLCtu+m1MtrK62zHpm1H/VpU019U4+/XKlRpK6ltfYl9Vq1LTh1biWbq&#10;7V2fc2mMS3z9WK9brqygz9j510/XuuAvXG2ykNL5oKq1dVzVQjILjA+QvPwTmJOXsGevkZ29hqYr&#10;wJjauV1XHZHeDGJ6KMZ0aLpsTf6NaL1DW6EDtAt7cTXEJArltRBbr2NjW24bZIxLenyf6E3sQmu7&#10;wQeFKHfwJW2gPvsinR5H4H6/7fywoTCDEEIIIYQQQgghe+fvv/ir+geffYlnk+PsLL29mE3nF8vl&#10;NX57/ofkp8efzBYHk7lVmcHaA1E7BQAx+W9mRa0FxqhLNFaAFak+o0SDEEIIIYQQQgghhBBCCCGE&#10;EEIIIYQQQu4PR6ABtRARVVUorIEif6BSMkpH42e/x8HJt9ZmE9ycvbDpzQukt09V7aQoKJdnSJVS&#10;VFWFrEOQ4vy7nlG8i78iKzOfbj6ylpXsMGq4QdYNZBl5yduFTavoqipU1o1WEYgWW3c4d7E87a4S&#10;jl2JBV23C/3fDb4MxQ31t4X+99p+bUoHNqpb0QiP+7KCoMDAmT+1oVRPsNBRvS9lqMsQ2o93j6lk&#10;G91VttbvXi+h+tsEEv6F1kv64q8tsXXH/7xqT3zsusZey3LLRVOkWELXa3osj16dm6qN9eB9L9GN&#10;opIY+HV1iQ/WHeiWhTj3p6rPCgWsBVQhpTjj0XNkp3+AvXhTiDNGKGU3KO5zWvxTlj2YTCEmy9hZ&#10;MlCMTehiASKyDDi2GPeG6loudiR2u9xVDtUmJpLm/cXdL1eLOcc6EqydiVy/u5fbdYFivViJ87r1&#10;+8rAXw4GFIT0FenUt7lrkf/lkOwbCjMIIYQQQgghhBBy93z1Od647wuBxqldXMyy0cVYDB7raHy5&#10;uj1YHEzmCZKjlWTTJJORVU1kZK1kqrkkYwwY/iaJEEIIIYQQQgghhBBCCCGEEEIIIYQQQh4cpTwj&#10;D0Wrqkr5E9lyAogakyxx9Px3Bvidrm6OdHVzoouLTzRbPlZrx2WwGiJahpHLcspa7qt77Q9K9zc6&#10;AeC2QGePoKcf1C0pA7exoH2Zay0FGVoGtIt29cmdt7YrlsPesdzdqY9FSDix3u/9JCSs6JJPbEMt&#10;FO6/7/JleJINv9xyn+BxTuFVJtsTUHQ6E9wd5P9n7852JEnOe8H/P3OPNZfau6qb0kyT4pBUjS4k&#10;NB+Aeojmta54N+9Qz8FHYF8NjjTA3Eh9DgTMAMMGhMEhMZjh0Wk1u2vtrMrKPSLc7JsLX8J8MQ+P&#10;CI+syur/j2BnLO5u5u7m5oms+P6B4HXStF4fQTDV9ldpr0+XWoBJe+MtgTzV1wJF9q3nrnNYSdZX&#10;f/lqRkL+cvXclkKG8n52m1yqY7Ya9hLcT6mv7y+TPWve5+Ic5XM2oOoA6yCjCeKHP4be+igLzngN&#10;TRLARMtzsaugoWqQQo8hA60XUzXrBP7F1zAAdq2PbIqWcRSSz2d+SMamIVjNDew4EKXYXuUC9cNR&#10;Su36gShN29zSjgJCugXpNAWEtI3lXV3UBDAwg4iIiIiIiIjeB5UAjc9+83vMXbKQOF5EVk+NcXiQ&#10;mMHbUTJR66ZOZToQmTqXRE5M+o0DRlU0cjDZX7tMrHCJYAHAAGJVNerjr7lERERERERERERERERE&#10;RERERES0ljw4Q7wiQokc1ImqGqhNPwc2GJ/LYHKGyZ3v7OLyQObnd3Vx8UDt/B7URQAgYuCFZSBP&#10;4cC7qETsVJuZd0u9p37hd6XYc4OPuVW/nb41uCJrQ/P1/CO3bUGtZJvy6mZDNbTXqal0dZOi/+sW&#10;Ksauhn20Ff1XNQVrdOKFMwTbaLsCG95bVWzeGsZRrdte3f1sm/XxuCr4wpttvAU1DZ5Z0W6o/VpY&#10;R9OGqgEDfkgIwgXdzTtR3emW+aYhUEG1PG6q527VkVge8zxCqbJvqwT72mXd8nKlISsdAgs0nyvX&#10;DwupnaP8vDuXPh1PET/6CfT2Q7jjl3AnR1BnARNBdh2csQvrjMmaHYVlVG8APf620HoNVq5fRXmu&#10;6zUko9RuIDiiz0CUpmCU0I2+FiJRfbxtn3YTEBKaF4prPvjLTdt5vSkX8s3EwAwiIiIiIiIieu98&#10;9dtflp5/9pvf4ypyiygxi0T0ZL64wjdvn0ePHzyeXM7P9hxkqsN4DLEjdZEADmJUEQnE+0uY2OVj&#10;jUQYokFERERERERERERERERERERERPQOiFJzkmwAACAASURBVAEAGAAufa5QJ+rSUAwAiAbTcwz2&#10;T6CLP6tdTNzV20cuubqvyewOoCbN3xCIiPO2nOdnrFOKvcV+YMWXiDcskAdTNG6ve3dD306v0LTQ&#10;Wsv1nJIFHkAEommxfzXIQ3r4OF0wrAPvR6moX7C8btH/desaiNDU91CAxqbBIKXjFCiMXnUM/fWD&#10;x17LbYU3hrXq60u1zVKp9+50PLIRLNlVt0YQTDVEphbe0HU7lRr1YNBDaJtNBeQdisqLPJ2Gc98p&#10;LCPvrwIq+Xlf5/RVAoWKx+g8sTSNPQCrr/mWoJgu80bzOZJsF7QUnBE9+jHM7Y/gXj+DO30DVQek&#10;AVFFX96zKapBQ8oL0LHvgXXfYyvDVna07noNbR7GVd9W94CQ7OLx1rmBASEoX/+luSB0AyjusYqd&#10;BIRQEAMziIiIiIiIiOi9Vw3QwOe/w4PpA/vm8vXZdDA9i+BwK9HBt5ej4f7e2V6SxHsu0kkEGVgT&#10;x2JVYVTFqOahGX54Rv6Y4RlERERERERERERERERERERERETXTIwadaXUC4hRVWuAJDIQRTy+jA6n&#10;fzJ28bUmV/s6O7uv8/OP1SX7UDVIgzPSz4aJqKpC0irj66lQ9FspqsvR8A3s3nKlwu/1C1pDhbZ5&#10;8XbTF8Dnjav/NAvKyMM3thaoc14nGGAX2sIe3sewDKBeUB0q+m86sALpHj7RpS+V4xYKEGgOamgO&#10;Wyj1NV90jX7mY3xVcEU6MTQv2yU/ZNn30sWNdaYXv6/N12Z/auO5Orf4BeYd5pzqEuuEr7SFhZS6&#10;6M0/+fKiDQvWNo72uasy9kqBI5X+N10rbUEx28wb+XWd5ipJOTjjk7+CuTiFe/MC7uwY6ixglsEZ&#10;2f1to3bLnVAEwwb65t8Aul64hZsSNLBuQEhg3b71en5vQJBJjwEhrffO0KEoxvoNOFYfGAZmEBER&#10;EREREdHN88Wv8cp7+tlvfo+ThVkcDOeL2WJwvpjs4fn9x+bxyz9M55fzSTKa76kZTgA7cmIMnEg1&#10;QANgcAYREREREREREREREREREREREdG7YrzHTp0YAA6iDgDUGtgkAkTNcHqC4d5bqPvvbnZ2R5OL&#10;ezo7f6TO7udVqll4Rvp5MEBFVSAt6QLbCBZN+k1VEzUqNijurIUpQGpF503yYuvS29dQj9wlmGC3&#10;7ZcL31W0c9H/u1Ttc9P7wayAvlIZ8hrwSlhHKACjqR9NYR/FT28HquO61IcNzlNTYINfr98lyKUW&#10;FoLuATNtgRHdwjq8vuYbRPvhqI2JUAF525xTCfNR1I9Dl8AI/zjXhktDWE8oTKQIiSj6lV0bK85D&#10;17HXen1Vnm8zb9TWV13OyarL4IzpIaLpQRac8RL27A1ULcRE/QRnXFdQRi7fX38glO6drSN6+/ar&#10;OTc7lo+t2ljr0HZv4VX+Nb/rc91pfvYP/s0Ik+h8D80n59IE9v7v34eGgRlEREREREREdON99dtf&#10;ll94onhw/tIdx/tn08HR2dW3d149/8efy6f/8OVoMTzYHwNTWDdWxcSaOBarCpP+NdCoc+nz5rYS&#10;qxozUIOIiIiIiIiIiIiIiIiIiIiIiGhnTOWnAwCJHNSJOhcVy40Pj4DDI50uvtb5xaHOzx/p4vKe&#10;umQvXSILzxCv6jGtMi6yNbbubLUm0i/MrS5QvCflguVdfCStVo9a2eGsQDsv6u29eb8uOnt8Dbkc&#10;4f6gHjzRFNjwvqmem1WBE6Vl+wif0GXoQNflS9tWtI6xrse+HG7QPUCiLbChS1hGLSzEO6ZpiER7&#10;2E21/fXDOlpez2vhvfNTPC7CASr9qwRhBPuu3j6W2vWunxWdV1RXzvd7OW6r47O+v+V5q5hCAwEX&#10;1VX9sVdd3O9/aFv+XFF9vevYDYbeZPeCcrZJFlDibPo8D844fQt7/Bz2/C0AXQZnbBC2lLYdTFTq&#10;535UXHD+4Ada0n0q98xs3b7uGqGh0vNNqRqIEpo3m0Ix1gniWd2Raw5EKU9Iy+c3PDMieA/tuPaN&#10;PwA3DAMziIiIiIiIiOjD80TwqvSC4vbffq2n33x8tfeTN1fnz+/gRRagYXB7HMezfRtFe0YxSMQM&#10;VIwRqyqxcwJVdSKJLf/lkMEZRERERERERERERERERERERERE18MAgDpx3nMHqDobAyoGxuno1muM&#10;b32PZD5x88tDnb/92CXze6p2BGTF0Wl4RhoCABXpVjLfbmVNZLZAsKJ/8+b9Alu/qLOp6Dbd23Sv&#10;S92uNN9HwW7pS9b9/r7LxIy0Bx1fe3+0FexuGvax7np+Ebhf9N8UAlDdth/msE7YR2MIhKw/tkr1&#10;6tXAilU73hQWkmfcFNtcERpRaX9Vf2sC80ve/1BwRNpvhIMxVgUjZOstM37Kxe/S4QCGw0Ka50OF&#10;1trx5y3JQn7SjTesi/J5WmfsVa+zppCL8rHufv20hXGU+pCHZaRP0mOVBWeYgzuQvVsw58ewb57D&#10;XbxNe23SWCnNzmfnXlUDFbYJ36jvWPtFqpXXSukxoRvqljeP0GZ7yQZpCURpWQcSvodvbdeBKMX2&#10;KhNqUzJRuiDCB7uvUBStj+tdWbvLDM+4DgzMICIiIiIiIqIfAMHxv6WPjv4ZyAM0zr/+5Gr/x6+v&#10;LOLjgVUcwAyOptGezBdjF8nUOZlGDnEUR5G6RKxGTtS5PDzDD9GIo2WoBoM0iIiIiIiIiIiIiIiI&#10;iIiIiIiI+mcanjuIOqhAkwgqMaLB3EwHLzE9fBkli7Gdnd7X+flHamf3oC6tpxMDWVb0qqqKyAaV&#10;0L68gLKt1jcvYPeLk7coYA0V2OZl036Bul/0XxSeF33q99vtQ7XSnUIKdkiy/xT7+I7705VfkA00&#10;B1Vssp2VO98UGFHZVtPrxXZbiorbwjKC+6b1zbUFYBQXdEMNd5fAilK4gno7JZLu2oprt9p+qa9r&#10;nDp/PUh5f0JjoDHQYt35xl/eaS0YYNVcEQ4LCYydFfNWvpmmevx6QFBlztPKew19DwUf1Pqw5kQW&#10;CkMInSMBvMGTLWctIGlwhtm/BXdyBHv8Au7yDH5wBpCGZ0iXc1y9D/UlNLiroQqN4QqhfvSRbIHy&#10;nNRXTsOqQJTq2POun15DMnyhc9pnIEp1ImtK4CqtU+sMejsJ1xWUkSnObTXwpVMX3nly2AeLgRlE&#10;RERERERE9AO0DNB49WX687Pf/B4XA1kM5/Z4JgZX8wu8fPs8ejj++Xg6utx3kCmGMo6djJ26SEys&#10;YlVhVBOb/j/fejVI41p3jYiIiIiIiIiIiIiIiIiIiIiI6IdADKAuC80AsnJnqFqjmmZrGBMtor17&#10;f9bp3adIZmO9OvnI2csHWMzuaVbBKSIQEQevjDYvIUbXqsZVQRml96uV+5t/xCwvuPWDLvzHaS2r&#10;l9Yh+TJZL3ZVuFs5HusGBFBZtYi/a2BBadlKCEC3wINySELTtpqCPELtl/ahpe1VBehpWMXqcVWq&#10;x5fK8h3CQqp9XB731fw+VtvrEtZRbrflvcq1Wwv4aArI6BqaoaWkn+LnqrHjd7caFtK2D63zVi1k&#10;qHndvAPL8A2Fcd3GXtO4C439bYKF6iEs1UbLbWdrpfvtLBSAuf0A5uAu3Olr2DfP4C7PAWMgYopA&#10;pJWhGTsLGPBvAFK/GEL73bRuugLWumBCdpVNUboGl/3PA1Gag3ea1vW72k94Vela3yKcqyR4ITeE&#10;RlQDJWrzSU9CY7mvfc6UzmMovSdtGA1pOIHXqS8MzCAiIiIiIiIiAvDVb39ZfuHz32EvvmcXenye&#10;2On5HJd48eo/or/4i78Y4gSTYRTtu0gnYmUYiwycWCMmVlHnQuEZRERERERERERERERERERERERE&#10;1L+8DNMBMBB1UMl/wtmhiKjGoytz8NF/F9VvMD8/dPOzezo//xjO7ivUZOEZ+Xekq6pKVnC8usIx&#10;9Cmxoj7SL/zW5Ws9FHO2hl1UgyuAopgassNvt6depd9k7xX6+49XCIVPFAW/be0GioGLwAANbz9/&#10;r2kbq9puDYHoGL6SX8il0Iqi/x3yMoJhId3WL9rpEBixlk3rzPP5Jn/ceZ2s0VD6R9NqReBDffGm&#10;Y1ebh4pC9Iap1wvLaFwXzedu2bfwyWuaS6tBL9uGZeTbWPV+rc9pB6HZeVRrARGY2x9B9m/DnXwP&#10;9+Yl3OwyC87IAkPagjP8MXGdqpkYH9htqBqOEQxGqa+ZHY6ewjJ2dn4DJy2/tvyQjNq+h/qzZZBE&#10;dV97+v0KKJ/P0rXbdmiLeWZHASHUiIEZRERERERERERNvvg1zgGcA3gNAJ//DoeHh/bi5OJyf7B/&#10;aZ19Hc9ijE5Hw6s7VxMXySROdM9BpnGEGE6kGqIRR9m2jfdXOScCowrXY4QtERERERERERERERER&#10;ERERERHRD5CIyWIpBE6dAIABXPbYqEoEqMpw/2002jsW5762s7O7uji/r/OLh6pukhc35uEZAPz4&#10;jOaqzvwVDTyuFUz2V8zZFnqxLLzN2i/VbqaF1Lv6dvtlvaxf/M1vV79ureETbYrQg2pgRDk8ILh6&#10;MHBCtg8dCBTc+6NLVNNwgfQJVKRUx71xWMjqVdNlAvkSXcM2yp1Bc326t+nmgu6GOWbjOccPcEDr&#10;TujysNfq5f11/XnGH6OKLOShWNabL7OP34bWTduo9BXoZex1CZlp4193bUEzgvo1unyu2RhOg4/U&#10;JhATIbr7CaLD+7BvXsK+fQmdz0rBGciuh/d79t3x/eFdZRa8q4CQ6wpDqYZjtN5bQgejx4CQnoNC&#10;QteqHxy17EP1JsOQjOvEwAwiIiIiIiIioi6++DVOsoevs5+PP/+vSMbJ3CzMHKJvz5NLPDt9Fn1y&#10;5yej6cLs6dRM1dkx1I2NwcBlf4AToyo2VhjVIjyjKUQjf0xERERERERERERERERERERERERrETEA&#10;UARoqLo0PAMQ1SSCpqWMZnL4CuNb3zuX/Dvmp3d1dvZQk9k9VTvMtgQRcV7kg4qqQCpl46G6SIH3&#10;zetecWVPHw2rBiIsu6PBsIS0Lrkp90P6+3Z7zQ/PboJCOncDjOhYWy3oxHvLCxwIjT2/6L/JVuOr&#10;5YQua5TzgAzNareXSTFdwjJCYSHh5ctj2q+ZVik/7tR+R/m2VvavWki+4fVX2o/QMpXlUd3/vEuh&#10;sZO/p15oRvpi0fcsNqK1A03nbt2wjD6DXoLnqBKyVL3uVp1bkfRYwSaAiRDd/xHMrftwb1/BvnkB&#10;TeaAiSD5ccuPa5u+5ujSSW9Itam16w+savrUDr2jm0Rv99qQnoMjureLNU6Zn+K1pR3ta2iuKgJ0&#10;qhN+Ze3mg8HfTHaBgRlERERERERERBv64xd/U37h89/hYHzHzq/OLwbj/Yv5N/t49p9+Jp/+w5cj&#10;xe1xMr7cG9poTzUeidHYWY0BQOLIiQ2EZ+TPGZxBRERERERERERERERERERERES0MRED1SL3Agai&#10;DirqbAyIGGMsxneeY3znuS4u93RxfsfOzj4Wt7itzkYQA5GslFlEvcLjrBIf4brIWmd2sYf5piuh&#10;F5K+Vnpdmpf3i0K3LeZdFrvnVf241rCMos7eq2Hlh/C684MCykX7q4+iX/S/aehAdZ3Stivr1wIZ&#10;pFyEvVbbLWEh6WtaHseVMa1A+RD519qWNdLFWK7WZjcGKmShIX7R/AbXXy3so9h68650DQsJBV5U&#10;5yiR+rwVXFe1CBDJ+7LsV0vKB8rL+ee/j7CMfDuh16VpnDaMv3pns33GMjhD1ULiAaL7f4no4D6S&#10;4+dwb7+H2gVg4iIsoxSc0TKeN1YdMEWf/UGQLSOoDJBrChnoMauhPF8BXRIj/DHZdA/emesMrVoZ&#10;ntHj/l5TQEjtGu1yraZrZj8ZlrErDMwgIiIiIiIiIurLF7/GKYBTAN8DABS3//ZrPf/6k6vJT46u&#10;oiQ+vnCXeH76Inr84PFkPptP3MBNrNUp1I0jiSJ1icCJSBw5UeeCIRoAxKpqxCANIiIiIiIiIiIi&#10;IiIiIiIiIiKiTsT4JYsC1Tw4A6oQwMYAYIbjSx1MzmV67zudnx/q/Py+zs8eqbMHRT6GiCKPhMhq&#10;0xGqhPRrgHss0l1uvjn0otYHLIvNiyLtwPLbFIfniqLSa/6me0W5YB/e8x/iB+5C4RON43BVYETL&#10;AVxV7L9O6EAoYCDvQ+cgB6mvu0poP4r+B8ayP+6CgREbas8fKF/3ovl84C+42cgP9bkp/CMPC/GD&#10;Pcor+Q8rfa7MYbVQFO+14LpZSE/ruVuh8TrpQa3P/hiT5TKldQLXbW1dzcNCJD32qhBNIIMxBg9/&#10;And4H/b4Bdzpa6i1kChaBmdgR3Ni6PjlfS4lvpQWaNtoD/1C+T7ck+B4abpOKiEs5bHRc8dKsm33&#10;9bHztSc2/2CsCke5QT6AXfhQMDCDiIiIiIiIiGhnBMf/lj38Mvv5+e/wYPrAHl8cn+0N9s4uvzvA&#10;s3/6mXz2m6/io0uzNxzbPSfDMdxiBI3HTl2Uh2WIURXEmljVQd6CXf7Li0Yi+XMGaRARERERERER&#10;EREREREREREREbUTMYBqkecgIqqq4pwzAAwAyGj/xIwOjtUtvtH55YGbnXyM5PK+OjvJtrIMz0gL&#10;J3VZWJ++3VY43odQ6EVeZO4X5NaKslsK17fpT7H/uN560qbQglJd744/Wee3D78vu222vU+Bguam&#10;EIFSMbdKrWi/a1F/dX1gvRCWfBz64Qf+43CQQ1YQXhz3cIhC/YDUl6uHE4QK47Owh0BgxLZjr7S/&#10;3gW1zB+onAfxgmr8n2s3vGyrqd1cddwXy7Rce6uCfrrMW8UyldVFm0MpVu9uumypverzDQWDa3Jt&#10;YR9t65bmGu96UQdYBzPeh3l0AHf7FPb1U9izN+l4NWlwhqrW927T8VLqlJYvBn+AhK7F4lzleVR+&#10;qEIPs+iObkShMZzPmdVzuOxOuEPb3ofzni3PpfaXkBIKymjbfnFuA5PKh6C0O9fwCweVMDCDiIiI&#10;iIiIiOg6ffFrvCq9oPj4s6f6/E93Fwc/OTpeJIPj8WSOB/dm8Z/ejgb782g6X0R7DpgaiwGcDE3s&#10;ImdVYVTFxJqHZPjhGf5zhmcQERERERERERERERERERERERG1k4aPWYmIqrORArGIcRjvv4nHh0ea&#10;XE0wP7/rZqcfq53fVucGkCw4Q0rF3MtKX/9b7Xv/RFe56LStAP06FPsvUqqFLVrfuhi7nTbUZl9X&#10;cEUpIOCa2w72qRqK0hIkEAqVaArLyF/v1IcNDkAwWKC2YB7YoFARiKZjL/0AJTq32yksJA+fKNpe&#10;FqSXP8DZEBixjUpdeX2MtzTQ4/VWbbfoXiWcpktYSGPAQENIQOO4qyVkoBQ4sSro5V3odI6K+0Q5&#10;VGDVdVC9bv39VucAAGZ8APPJz2DO38C+fgZ3eZpmWhjj9VGWoTPbahv4oZyEYrBcc5BCz/fl6hwb&#10;mlfz9/sOrfIaCBzGPhN8qq9XbrziPW49rzsKmOhpPLeG3TSvwLyMa8bADCIiIiIiIiKid0rw7Kvs&#10;4T+nP3715F/w+ipKbkcuuUB0KaJHAxUcAoO3k8XELCZjG11MY5UprI6dWAMnopGIqHN+iAZQD9LA&#10;AkB0TbtHRERERERERERERERERERERER0g/jBGaoqIqKqClUVqEYKFxsznOtk9NRM7jzTxeW+Ls7u&#10;69X5Q3WL23nRp0AUAs0KJv1yaKDnMspg7XH2v7z4tq0I119mG9U2pCkrZEdhGWloQrmYv1qzvcvv&#10;fE+/+arch1Jgwo6LZ6v77wd1VAMEwjsQDh1o0hbGsW1oQWth8op6+vRcSOsy1RUEXpF7pR+r+l5c&#10;2IEwid0XTucNZI0JvFln98ED1X3uEhTTNt+smrdq6/oZJqVgkfcjLANo318/eKW+VvozuG7lui29&#10;5Y0BdRYAEO3dRTS9DXv2Og3OuDpL2zEmDctAT/Nk12AByVosTdY7GrPhm+X2m26bLwPt5uOzOt57&#10;o8GGt9znlgSf9IZTnxTSBevrlrbZo+A1tcGmQvfAtgulFv7iz9G0CwzMICIiIiIiIiJ6z3z55O9r&#10;r332m9/jKnKLOIkXc5mdzL69ja//0y/k8ed/GJzdd3s6SCZDp1NZ6AiqI2s0LoIyjKofoiFGFTYG&#10;TBamMRhAXSJiYlWXvB//MkBERERERERERERERERERERERPSOZeEZIiJF4bEAzqkzUBgAiOLJuQ73&#10;TnSS/FkXF4c6O32ki4v7au00/2Z1EVGRrGw9rZ3UvJa/z+8gX1VwGyocD62z7rfcBwvcNd1hyR7v&#10;KjDDD6dQaa7X3VV4QVNYR+n9HX/ZvN9+Uz9aQzKyet6mgvt83W1DBzZZPziWg+dwWSBdXLPVBZvW&#10;bdj3TgEj5ZaXPZVK7f+1BaXkM4rX8A6vt2rpezHuvObWvd6q46TTHBQIerkxqueoCDmpFto3rRse&#10;u+mmJF+suCaK4IyD+zB7d+BOv4d98wzu6gIQA8nmalUtBUitrzQ6lo87jYnAun3rcIi76jzmJBvX&#10;3nnqNSSj0lZ509kLfcwJpZAMrb8XXKd4guZAiS34IRk9BgWFzm3p3pgfB0HlmNygueiGY2AGERER&#10;EREREdEN8NVvf1l5RfHg8Ut9/fJgPjk8nruRvBnGCzz86CL+09vRwFztj4d6sWcH0Z5YMxR1sTUY&#10;AFlIRqQqiJf/PmNjhQHy0AyGZxARERERERERERERERERERERES0VhceqUpR3iqhTZ+CcgYjKaP/Y&#10;DA9fu+RqgsXFbTc7+Vjt/I46N8iK+LMqZuRFnb1VilbDBZq+tT5UeL5uwEZbH2p9Eq3V0qaN9l/I&#10;H6rRzd8rant7bTXVFFaR/2wL0ui7/bzdUh2ztISiZAW/fjhEPXRgzXHgrV/87PGo+9tb7ucyfqa4&#10;oBrq7Jv6Ut33VctXi7JrgRGl9fsbb7UxrNX3pAiKWZ667VsPtevnc/j73VQ/v45V81W5c3kfsnW8&#10;dmXXKTU9URGIFyqU3ltQhGa03SDaxq6//8sAmXJwhogguv0QZu8O7Mkr2DfPofMrwET+PW/L4IyK&#10;XaUWbaLHLIPyHLteyEdb0FWvesymaL3Iq3knqNyQdhWCEgrJ2PL3jdD5Ka6x4E2+GivU9B71hYEZ&#10;REREREREREQ3kuDVH7OH/zn98asn/4LXV1GybyS5lKtLG8VvrqI9PHv4C/Pwv/3fk1uTxcTGbqJW&#10;J87J1CCJIUacVSOxqjjnxMQqJg3SyH/mGKRBREREREREREREREREREREREQ/dHnhcFrPrAIRiDpV&#10;hUDVOLhY4uEcg9HzaHrnuc4v9nV29kDn5x+pW9zOiyRFRLPafqiqypbhGW3FtquKz/P3/OU6F6yv&#10;aksbdmoXYRnZz7xutRpesWuNQQnX9MXy/vEN7X/oMORF9ssAinDRfUg1HKPUtx7DMkrBAKVgiGV4&#10;RXZtZWMssC5Qe6+tnRqvKLtcDp32oymwpA+h8VQa50VSSH9hHaF2/TaLPlSDM1ZtuyUco8u8VQt6&#10;8ZbvO6ilb9UwmfTU1W8DTWOoLSQjFFTjB2AgD+lQBayFRDGi+38Bc3gP9vVzuLcvoUkCGNN/cEY1&#10;ZCDfwWKctUaEtLy3Th+8zex6nl67yzsKk+jdNv3c0f4V94GG17fddOWaK11/oV80GifBPlNLyMfA&#10;DCIiIiIiIiKiD8SXT/6+/uITxd7rF84eHpzPZ2/OIwtc2is8O30RPRz/fHwQ26kbzfbUDcYQjJDY&#10;oRNjxKR/MRSrCqNaCtKwscICiLx2jCpcz/+CSURERERERERERERERERERERE9B4Tyb51XMyyWB/q&#10;oM5AYQBABpMLM9j7d9XkGyzOb9mr00dYXN1XTSbZViAiLt+mLkss16qo3Db0Yttvt6+2VXwjezU4&#10;IlTQulXb64Vj9F2qWg3rKF6v7PsuSmT9fa+GZeT8gvumgt9a6EBL0X1T+yiFZUjWj5bAiTUEwzhK&#10;eRjp5VK9cELrlvZJ68elcblSp5ZjWABoHj5Q+Qhln2EZy8b8/oXPfa9hHVm7fihGtd1Qn1a13zbv&#10;rJq7tDKPiCKbQPsZe7vQOCb93SiOmWbjys+XaBnPXccu8vtW/iTbLhTqEkg8wuCjT6G3HiB5/Qzu&#10;9HuosxATpettEprRNHAUCJ6gXYcMXHMeRSkUxZ9TO/Rh0+Cq9981nYQiPGn7Y1gNgyq3A+8XAf9x&#10;cTdCNV6J+sfADCIiIiIiIiKiD9kTwTmAcwDf5699/jvsxfds4k7O5zI5j2z8SiwwPt0bHo3tYH8P&#10;exYX01hlmsAMIxtHVjUGAKPOIVIVG6vYWDVKlm3loRlZ2AYDNIiIiIiIiIiIiIiIiIiIiIiI6AdD&#10;lgWwTkSNqkBEoc4onIGIYnTwJh7eOnL2aqrz89vu6uRH4ha31NkYYiCy/L5yVRUR8UswV8qLa/Mi&#10;9Pxxt4Lb7Qo5Q23JNRWIhgIjSsX7WL7WZw1yW2hAdbm+a59DwQW+asF9fRuydtF9uf1yMbAK0CVs&#10;o4tQkXK+bUUeIICs/3m6w/I6qPd5WZBf3e/yMWrpe1aIrX4ATDWwYr1d7aQWSFHqk/ew57HW2F6l&#10;P5u1n88QGwT9FMXwSIdf1mZfY28XmsdzFo6RB1JoHsLSZd2l0nW8Ytf9NlSyYyiCNO8JkNEUg49/&#10;CnfrAezRd7AXbwFViMm+aS8b+yuPcGjgtE1Yuw4ZCG2qp2tmOaeUz0fTHJs223zf7C0sww+N6Dms&#10;qtHax/GmhEis0c/aJH0T9u/mY2AGEREREREREdEPzRe/LkI0jrKXHn/+X3ERu/lUZL5IFudxFEFU&#10;cU/M4O14MYnPhqNkNNtzbjCGc2MTJTGciDNxBKsqRlXUuSIsA0DpMYM0iIiIiIiIiIiIiIiIiIiI&#10;iIjoh0AERpFVyKoU4Rnp/yMHF0s0nMl09MyM7zzXxfmBLs4f6NXZI1W7j6xI1gvLSIuoRTSvBw82&#10;nX+LvbdI14LbUClol6Ld6jJ+sa9CJz9ROAAAIABJREFUIbsu2C19g/yyWre1yL+yB8tX1qv2VSAr&#10;0l8RWLGjEIVqm9XwDP/xqoL7dPllkXeX5Zft58fcL/Tffm/9AJhlm8vCcykvvBzE6TVTWrcWDKLZ&#10;9hsK2VeGDuhyy4LrCUcpttvwmh8UExr3fbdbtck498My1gr6KSbDZWhKsYX3NCwDaBjPCiALy4Aq&#10;GkZ1cF1/PFev25VzduXCSc9dHtyhgHNQAGZ6C2Z6CHP2BvboO7jL07Qnxiwvt+xaa+50YOAUg8Qb&#10;sPmFtDJkYMuLq3qz83M5thScNzV8L87nmup9szfXEZLhyye/0mQkHTMjdjRx9mC7WI+bEgpyszEw&#10;g4iIiIiIiIiI8Mcv/qb22me/+T2uIrcYzKLFbLiA2PjVpT3H89MX0cPxz8cHsZ26aLYHDMZIzBCi&#10;I6cugonTf3MwqmJVYbL/58x1//WViIiIiIiIiIiIiIiIiIiIiIjoXfDCM7JCUBE4qDNQGACQ0f6p&#10;GR68dZPFNzo/vY3Z6SOXzO5D3TBdXiAiLo+EyGqal/XiO+t5t2+4LwVj1GIostdCHxkrBV1sKNtG&#10;Wuy9DGwohSoEAiTyXpaLWbtXT2vD9qqhBbsIL/DbR0MfQkIF9/nj0ra7FN1X2u/Sh23VC9LroQHp&#10;yys6Uxkj/rY7hQ7kY27ZjfK53tWxaBqqlfZ2EtYRaLcYe1u0v3bQT+n6ys+9Xsv469fyilzmzuTz&#10;ZfvOtAXarHvdeo2XtgIo1FkAQLR/F2Z6C+7kFeyb53BX54CJ0qAMkTzUqbE3pYFTnTRbT1qHwb4p&#10;f5rvM5sicE6K+UQrr3lzTa8hGb5QUFUf99/S9iqJOcFz2zS+e0wtAXYb0FVrC2t2m+EZu8LADCIi&#10;IiIiIiIiavTVb39Zf/Hz32EvvmcTd3I+l8l5ZONXsSgODQbfXo6Gdw6vxgt10wTRvlg7lDiOrdU4&#10;FmsSjVwpRMMjdvlcrKpGff4VloiIiIiIiIiIiIiIiIiIiIiI6F3LC4T9Cn1ROBspEKkxzkzuvMLk&#10;zitZXO1jdnrPzc8+Vrs4BNQIBBDR4pNVqgLptzQ+9A33XYIzmrbh7We5cDV/3sfHxGrbyoJJsqLd&#10;vD67mV8xLZXXuvFrhP3AhF2FZPhCYR3rbaMcmlGESKzOm+gU1LGL7IZi25XAi1yn/vvF6huEhaTL&#10;NQewqHS9WvpRHXvvwnW2Xw6jKYcQpDPiTfn4aTZv1Qr7ZfkjlDUkWguK6RT0gg7zRjGnZvO5psEZ&#10;IoLozscwB/dgj1/AvnkOXcyWwRlAS3BGH3oMVdhVNkUg+KK4H7XMOyHr3H+7dbLH+28oGart+Bbz&#10;845SS64rKCNTuuaabwp0TRiYQURERERERERE3X3xa5wDOAdwlL302W9+j5OFWdwaLRZXi+g8it3R&#10;LJ7i+Ue/MJ88/Wp8OLATZ+04SuKJAhMYN4ITcWIMIhEYAFbVqHN5cIYfoAEAGonkrzFMg4iIiIiI&#10;iIiIiIiIiIiIiIiIbi6/UjkLvVAVoypQGysgEo8uMRh/E+m9b93s9I7OL+5jfv5I1Y4AQMRApKhO&#10;VVUV6SE8I/QN96FiXT9co7pMMDSjz2LWatGvSFaruixGbi/i3/xwtQVGFPXADW33FSCRftCue21u&#10;KRLEK9reNDDCr5HOV2/qSx+RLtVAgKbXQ6EBbeuG2tikv8tjIb3s81qq4QfX1Wx+vq+5/eo17R/3&#10;69z/TSy/WQ71yaDlo7FN129tmQ7XbW3eCC6+DMDIu6aqgE0gJkJ8/y8RHd5D8uY53PFLqLObBWf4&#10;WQk95yZ0bneHjdTvR+FjUg7bWHawl7CMXdx/gfANNp8EtfJaEayxwxMQ2r++QkIytXtG6WYIb/fa&#10;bgjXfbP4sDEwg4iIiIiIiIiItvLVb39Zf/GJ4uD0qUumty/mV0cXkUa4fDHF03/8hTz+/A+DqztX&#10;EwWmA6vTuSQjMdHIOTNUsUaMKjAAbPavwFZV1Ln8L5VNYRrXs6dERERERERERERERERERERERER9&#10;EkAhRXWliIoqVJ2BwgCAGd86wvjWkdr513p58sAtzh8imd1RqAEEIqJ+eIZXFLr256rKBbvL56GC&#10;3dDy+eOSvr/x3S/+LT5Cpssf+UuButzlIvmj9Qp4q4ER/uO2wIQ+whSawjpq7QfarQZHLN9fvt61&#10;6L70WqXdWpjGyr1qaS9QlB163e//qnU3CQupLZ9tIxRksAvFsTV+X/oZX53a9c5317Hfi0qbqI65&#10;HTbdhzzco5i3BNncWJ3L6utVr99aCEyH63bteSO7PS2DMyQNw7AJMBwjfvRj6O0HsN8/hTt9DVUH&#10;yYIzOodmhHu74brvsTVuM6vuv2vp+/5bCN1gKyESjclOoYOx5bmvhoLUfk/YYtOBAKbGm2LxXtPE&#10;1JSYQ9tiYAYREREREREREfXvieAUwCmAl8WLigePX+qbF3vz6d58bobu7dnTPTzPQjTwAMP55Xxi&#10;p5g61amoGxmJIhtjECXW2DhyfohGvtVqgAYREREREREREREREREREREREdHNI5VnooBCnY0BQCRO&#10;ZP+jb43a73R+fsvNTj7SxcVH6uw0fd8AgKJcqLyziky/kFey/7UW94a+2X7TQtbKOirZEQt94311&#10;9S0LaEO5CKHAgFJh+satLtsI1SDnu18Kq/CXW3F8pEMHV4WFVIvvtw1RqAazVPtbLWL2x2Bo3XDw&#10;QPeOhsJH1g3dWJd/fPPHG3R/q3bz52rKY27X9d9NY+uaMkp6of60LJo9ahi3lWCS/LKsFuv7Y3/d&#10;69ZfvjqMq/OViCDNJ9GsHwJVl+Y8jfcQ/+h/gjs/ToMzLt6me2XSNJd0qvUnv4Zgo6YDJUA9WGDH&#10;Hxe+zgyDFeEZoTlvs7YC99++VW9MnS9O//z2cAL8kIwe97stgEnSALSGvlRDudZITaG1MDCDiIiI&#10;iIiIiIiuieDVH7OH/yV/LQ3ROHl5ON/fO57LyJwhsZiN9vH8o5+ZT55+NZaBndjRYDR0OoXRsaob&#10;a2SMOhEVawBANHJwgJj0L5v5T586kfx1dT1EBRMREREREREREREREREREREREfUuLzhNa5EFogoV&#10;hQrcIg3PGB68jUb7x2oXX+vs5L7Ozj/S5Op+Vr4OEUlrmwGoqkqantG5EjUPvtikYDdfp3NgwDYf&#10;5coKYqVoV0p72RTgkdbzKjQ7JOF+hg9XkU0QCIwot9XwenDL3VRrkKvF7YrmXIy0brd8XlcFTnRp&#10;v7T9wPLbh4R4wQBoLlwO9T20rlR2pEvoQLW9UF93WXTvB1NUgzN2qbZ9bx93vMtZI3loRNaXHkNZ&#10;rsNy3pBs3hBvflgewNC5LIVrZGN6m+s2NG80zVco3suWFO/u5BwAwOzfgdm7Bff2e9ijp3BX54CJ&#10;8vCm+rzXdNJKHXgHwQJ9ZDWU5lOgyz7496rl483uwe+Vd5UNsaNwkLYApvSUeeO3NFkBDMnYPQZm&#10;EBERERERERHRO+SFaPxn7+UnioPTp+5yevtiOntzIcbh/LsDPP9ffya/evJl9OybwSQZHkySxO6Z&#10;gRkCMpLEjsRikHhhGWJUYWMVoyrV1z0M0CAiIiIiIiIiIiIiIiIiIiIioveOAJqXOStQhGdoEqVp&#10;GpGV6f3vMLn7TBeX+2729hHmlw/ULfbzDYiIyzen9RrphiabC0Kr4RP5cpL9r3NQRv6t79XH66is&#10;p/63yEu5b+n71ULw9PVlvbbfh/ZsEb+ovKpa/x0KMNimuL8a1tG03VXBFU0BEp2L7ivttwU1+Md9&#10;W03hFH7YBxAee6Fgi3wb6+x/aV3Uw0f847oz4v1oeLzTdnX5uHZd7bL9hiAHv+1rCezYQm3eqM4T&#10;a8wbkv5nOVYlPPb99vNtqDS339ou/GNdCZrJ5l91FgBg7jyEObgL+/o57Jvn0MWsFJxRO2nVE1nq&#10;dShxoacB52+mr00GJ8Tw9vPAhfKccg1pE5vegzdR2p0dTxj+7wQ7VJvzW+f+HY9lYmAGERERERER&#10;ERG9h54ITrOHb4oXFZ/+6mv95v96mOz/1fFpcjE7NVGEUZzg0b2z+E9vRwNztT/WKJkMnU410Ym1&#10;GETqIrEYIBJJ1DmxqjBxS4DGAIACJla4hH+FJCIiIiIiIiIiIiIiIiIiIiKid08AVZW85jIPz4Cz&#10;Q4iqDCbn0XDv/9Vk/h+6OLurVycfI5nfVXVRFpxRlHRCVSDNJe6hb7T3C7Kr4RlNyzRvJFDEum7R&#10;br6dbJ2i3jkLPKjuQ7l+eVmErSKQUhFrtwJlv7a7VMRf3YXK5voo7q/WlDe239Ju+nwZEJFus3tY&#10;RigAo9inndUot58baT2oq8/rumEZP1TVkIxrCctoaLc2vnfbfC+C80ZVNZgEO543OvS72r9SeEY2&#10;p4sIVBVqE4gxiD76S5hb9+BeP4c9fgV1CcRERcPFsAmFDDTucH5wejjjO8qjCIZOeXNMMf9Kef4N&#10;3X9D99zNO1m+h26/vYZEmzY35aLdmZ5TWggAAzOIiIiIiIiIiOjGEHz9Zf3VXz35F7y+ipJ9I8l5&#10;NL80LnpjVTEQ4I5icDmYjuaX8wl0PooiTGDisRqdqBNBlEiUGAMANo4coArr/Yusiet/vY1EYJVh&#10;GkREREREREREREREREREREREdL28QATVtMpYoE4VonAGqpGYyMrkznMZ336hs4sDNz/9SOfnD1WT&#10;PQAQMRApqlpVVUW88Iy8KNcv0G16nP/0H68s6u0jLKO6fFb4WxRuN22qVBgttQCJzk2jQ2DEDimQ&#10;FVjX+7BO+4J04eJc+Y/b1qsEJVTf2+UBqNa2i8qy0HxF4EdTXXx1fdYsd7NuXXyf7Qb78Z6fu9q8&#10;UQ2uuIb2S/NGqP2WoA6g7brP7g35/KtpcAZsAhmOET36Mcyt+7BH38GevAHEQYwppvHSfaPUh/zk&#10;+iEZPQ680KZ6HlPVeaZ4XGs2HJrRS1iGH5LRdC/eVGhCaDuOjec2X+kGq1xDN313bhoGZhARERER&#10;ERER0Y325ZO/b3z9s9/8HgsTL2SxWJgYZ1YNrr7bx9N//Gv57DdfxWfJ1Xju4qkbxWNduImxOoDY&#10;kTgZFqEYABKjKiZeBmnkP5vCNLAQ/smNiIiIiIiIiIiIiIiIiIiIiIh2rig2huRFmQI4hQqcjQUi&#10;MpqeRaP9U7XzbzA7vWvnZx9rcnUX0AgQiIiKiGblquoV7Aarc0MFvfl77X2uFOquW7jrF/tWQjZE&#10;23pd2xDKxbrdVAMj/Me7LtxvCuvYpP1Nu9m0Xql97/WmUIVd5xqsU1Duh2UAaA3b6MIP7Vi+iPc+&#10;yGEj+bn28g2uaz+Lsa/l1973w/whzBsFqVzbpeyi5QlSkbQN59L3JgeIf/RzmFtvYI++hbt4CxiT&#10;BzhBVb3gjuoEsqPUgdD030c2RSXMp/peaJ3lfT2fkzoEUXXVZ0iGL5Se4w+u/HwKrufchqwb0NVf&#10;w3j/Z6qbj5/eJyIiIiIiIiKiD9JXv/1lw6uKjz97qq/+dLjY+0myMIJTm1hc2RmenzyNPt17MIgP&#10;JkN7iYnGOnEqU5FoZFwSuSiOjdVYjCqsai1IAwBsFqKxABClPwWxapTwL51ERERERERERERERERE&#10;RERERLQbeU2qal6/rg4Ko4gACzHGYXrvRTy581LnF/t2cfJQ5+cP1dkpAIgYAFBBVrgsAoW2VnhK&#10;9j8vZKOfot7W/ZT681IBbL341u9XGqohDfW9ocrp8iEIBXK0FZ3XitMbt7xateh+Vfuhdjct0O9a&#10;9F9tb9t2y9tYFqGnbS0L0rcbe5uv21QQX/SNBdK9KY399XJutmsX5WuuKSBm5TZKaTLewxXXRNP1&#10;u67avLFG+03b8QWPg0g61wJZwIpAnQUAmIO7MHu3YI9fwL55Cp1dAiYqwjaau+Sf8B2e/HzTfWRT&#10;tJ20yu4oyvNYWyjVdgLHbusQidB2swHSNHjSBcLr9h0wEQja2mhTLWEoQTch2ecDwMAMIiIiIiIi&#10;IiL6ARE8+yp7+M/ey5//DrcHU3uBxO5d2SvE5kQdMHt2iBf/6a/l03/4cgTcHms8GzmjE8hgLM6N&#10;oTpClEiUGINIZAFA1DlEgJhYYbJWF7GmKRqDZZv5wwXAQA0iIiIiIiIiIiIiIiIiIiIiItpaUXta&#10;LUIVgdoYAGQ0PYtH+6dq5/+hs5P7dnb6sdr5HUANIBARTVeWvGa1KO0NhWKsFZbhF65u8o33TUWv&#10;LYWweb+WQQtNhbjVftSX8w5Cc2BEQOi9dYrVG3vst79Gu5vU7RaF7x3COvpst76NcpHyOmEZ7WEb&#10;2/Up2A4/FdibPq6jTdv1r/FV113VpvNG6X1vOl9ndzeZN2rvl24j4aCcGsmuStX0/iBpGJM6C4gg&#10;uvcjmMP7sK+fwr15DrUJJIrSaVx7j0u4dtuEXuwmLAPhbIoeQiRqaU7+41DSVOMg7DG1ZNvfNQKC&#10;IRmt10P+ZnX/rin55weCgRlERERERERERERf/BrHjW8obv/t13r+9SdXez9+faWIAKe4Gu7h+f1f&#10;mMd/+EN8dedqYgduonM3iQZmKC4aQuxI1I3UiYhRTf8KFwHWamJUxcQKq4pIBANAEC//6rkA8qAN&#10;IiIiIiIiIiIiIiIiIiIiIiKibTioGr9yVDUCLMQYJ9P7z2Ry5wUWl/tu9vZjnV8+UE0maToCABGH&#10;rPRZVVVE8nAM8QuCO4dlAOHC1VXf/l593y+C9V73wzv8x1Ir2s0rs/2i3eZvvFc0h0UAHQr2i81l&#10;6SMCiCpUuh+1tgL7YPtZu6Ea5q6a9r216L+ndptINi6LIyfdx942YRsr+6T17ffG2zbgPb7JaQKb&#10;qFyW6wZXbKIpKKZTWIS3fmnsV4NlWtbvIyCkdo12aD80xzSGfXTpRxGckT/NgjNsAolixA9/DD18&#10;AHv0LezpEaAOInHH2ISbEqsRSqoILb152MZa/ECJrbfVlhoFLznGf9wUItHjfvcYkuELnZ/S/SS/&#10;SASVi5ABGbvEwAwiIiIiIiIiIqIgwfG/pY9efem9/ETx4OVL9+b+3nzvaj53cG8lElzOLvH89Hn0&#10;00d/F0fnL4ZWp2M3cBMHTKFubIzGolEUqYudM0agKkYVVpdBGnnLNlaNEhGrmgdoJEY1dn38dZqI&#10;iIiIiIiIiIiIiIiIiIiIiH5Y/M8d5eEZNhYAGEzO4sHB/+Ps7Gudndxz85MfwS4OFc6kIRnQtLgW&#10;eUJBUam8duBA6NveV30sKlTc6z0PFrJCi0Jtyf5Xr/wOFbL6QRflwvGs0ZX8MAXJq/DXKPauhlV0&#10;bT8UsrEO/zBVQy9CRfN9tNu3bcI2Vuk9JKOy7V0EfdxErUEtO1Ab8/kU2DGoo3rtrNXvwJS0TkBI&#10;ad4wHdsPTYVNeUPryK43zeb+fD6GTSDjKeIf/Rzm7A3s0bdw528BNRCTfnBWVSvT/nrz56p+7SKr&#10;IWjtbl9Xx7a1Rj9rF/Gu9i90EfUUElJtLb84gwlRbQPtpoS/vN8YmEFERERERERERLSuJ4JXTa9/&#10;/jvc3X9kz8+e2/14fwa3OIUzgCgGAhxqNLiMx6P55XyyGF0Nx244htWxxtEYLhmqSySOjVErAgNA&#10;I6ioAs6JUR0AgGmOPVYnkljVOGKgBhERERERERERERERERERERERtal9xsg4XUQSRQvZu//UTO8+&#10;c7PT2zo7faSLy4+AZAgAKkYFolnhc5pCsUmlZzX8YlUBa/V9f33vvWBYhheSkPc2/RSW3/WmQtZs&#10;7UD9a5fidUUWeOD3Y52wjLx3DUX3q9rvI1Sgut+l0IIdtnuThIJatuYNE8lORB6g8UOsrb7OcVW7&#10;QtcMvChycZBdQ5XQmy6nrxRUEwitaW0fm80b1T5U+xIKyulC8rla8xAjQJ0DAJj9O5DpIdzxK9ij&#10;76CzS8BEtXV6DVi45rkqD7sphSjlSSw/WDsKBQmGv2w/eS4DsCrzcvqkeaXGC6/H8BdiYAYRERER&#10;EREREVFvvvg1Xgfe+uw3v8fCxAtZLBY60LOBjWHFYja+haf3fm4+/frLIXB7nAztBM6OgXhsomQI&#10;xSBOzMiKMeKFZYhVzcMzEqsqJnKDQSKLhepgkC1kALgd7zMREREREREREREREREREREREd14InAA&#10;DNQaADDjg2OMDt6oXXytV8cfucXZQ2fnt/LCThFR5OWoCvVqQVdXfjZ/Z1Br5xpDNSqvVYML/Od5&#10;cEX3cIO0kNUvEvcLz7sWjgukVLi7TnmsIlwk36n9QMHwOu0j0IfWtrds94Ox5Q6Xiuq7JiV8yHZU&#10;V1/lX3f+db+O0vpms8CJTQNCavNGNaxjRfsr+9rDUBTJQyLy4AyFOgsRQXTvY0T7d2HfPIN98wKa&#10;zCFRXARs5FNqL0JjqufJqnQdC4LXczlYqft7a/HDpnZt7eO4w4s89HvEBrTt4vR3ofQ4Pxj+bwE/&#10;6KSU3jEwg4iIiIiIiIiI6Bp89dtfNr/xRHH7+Gt3Pv3kanr15urq29vHECDZG+Ho8afmp0d/Ggzt&#10;bODkfJTMdOIiTKDxGGKGzrnIGI3NQAaAhbWxRrGqujRyW4yqGFV1Inm4RvEzf8318NdfIiIiIiIi&#10;IiIiIiIiIiIiIiK64fzPEalCEQGARNFc9h/+h9G737nZ+W139fZj2Nl9dTaGmDQ4Iy+whoqIaFaU&#10;Gv5c0jrFutUC1w2LXuvBFf7uorGoV9MF1w+MKNbXIqBDIN7jvKh99X40hXUgb3rDT36tU7Dv77ff&#10;/iZtd233Q6GyRYG7ZoEvDMto5l3LfQ+ralhGaeMdaty3nTf6EJw3uoT8VMIyNgn76ESyMZ7dC/Lg&#10;DNgEEseIP/oU5vA+7Pffwp4cAVCIiYB8nT6DM7w+9TWg/JCMUsBCW9aClzy1DMiQ/sIyrisoo2jP&#10;O5gauChupDXCLkoXD7qvR2tjYAYREREREREREdG79ERwXHoh++eSX0HvfvraXQwms8hdzmCjM0QJ&#10;4ASXo308u/9z8xdv/49R/GYykng2EhOPIMkYiEYKjI3RWJ2IijFqnAEA2EjFqIpVrQVoNGGYBhER&#10;ERERERERERERERERERHRD9Dyc0OqMNDEiBg148MjMz480vnlnpudfqTz049V7TRdw0CWFaFQ1TRM&#10;I62X7fY5pGqARP48/+k/DoRN+AEVmhWm1gMrKgXIslw7r5ZWaDAwolT72nYUA7tdlBC3fDwrDdRo&#10;ri32aqrXUur/qmWBYNH/uu2v0+6HwC+U3+xEoRaU0Vh0/6EezMr+rzqWfYdQNI73puugodnaddsU&#10;ONGVX5PfMSCkqf3SfnRs19/GTsIy/OayeVA1CxMSAZxCXQIzmsL86GeIDt8gOfoW7vIUECmvI1um&#10;XPir95hloIGTXQTpaOW1fN7w7lW9C31ceIMQqm7tZYOuNKDg7fvK0dx/n3qw3VDpeaBRgYEZRERE&#10;RERERERE7x/Fl8DrL+81v/tEcXj1Z3elH11GR4tLsROIpH+wfvaPPxd8/oX5dO/BIIlG0ygajoYL&#10;mcyNGZkoGQIYwMjQAgMxUNio+MtrNUwjUefiaPlXcLHp6/lPANBIRKyqRgzXICIiIiIiIiIiIiIi&#10;IiIiIiL6oKiqiEABUVWBagwAMphcRsO9f1d79zu9Orln56eP1M7uIi21hoioAJoXM1dKZetCARj5&#10;66F1mrrcUIhaDa5YFlmjUpO7XNcvEtdKpfg6heOlsA5/H1cUKJfbbyi679p+oFh/raL7pu2saH/j&#10;kIAbyg/J2DbYolQ835SYki/znhaTb0VRO45+kEBp0R0EsRT5FPn4b9lw03VQvW5XLb+Jtu30OW/4&#10;20ufbNnxFUTyEIk8ZUmhzgEAzMFdDPZvwb55AXv0FLq4BIxJ7y/+fL6JHc1P5dCLZUhCHv7Sdp2H&#10;wjJKQU8bdapyT20Jn9ps+w1JK0Bz8lP+eu2tLQNQam1ofb93Ze1uMzyjTwzMICIiIiIiIiIieq90&#10;+GvpE8FJ8STP8s/+avr4Dzp99lf27MdHdhoNr2bf7mEmguTtCN//66fy+PM/DI7vXMXDeTTU6WKs&#10;NpkA8VjEjkQxsBJFkXORNRpLJHAOColUonpYhv88/5kHaOSPezggRERERERERERERERERERERET0&#10;LuSf/kkLkjXNzxBVdQbqjJjIyt7dZ2Z657kuLg7d7OShzi8eqktGEAORtOJdFFCk62bFq1Iq1G0q&#10;ZPWLeEVQWz7w0aRykXLD64Lm4l3N2snWTRdZFu6uW5xfK2zONlVbN7AvofridYvuQ2EV6xTdr92+&#10;d5h/CGEZAKCBHV072KIxhKEhPKLPlIj3TDVEwN/fTQJg1mu7OSim9F7LXFC6Xqr93bJvXbZVbb94&#10;uO68EXi8U8uvfstvGsV8r85CRBDf+wTRwV3Y198hOX4BtRYSRenqmwZnXFNmQXVch8Jw0i6VwzbS&#10;LvYUkrPq3rup0ISfj72mpoqBKSsW3NB1BWVkPtggoxuCgRlEREREREREREQ3X/5PMsAfgQsAF/9a&#10;eksA6IPHL/X7F3vzvclibkf2QuYCGADOYjx0ePTgMn793+6OjvdlGC0uhtDhWMxiBNER1I3FyVAj&#10;EXVWEIlEVkwiqmKgsJEadc4P1KiGaywlACKIUVXHUA0iIiIiIiIiIiIiIiIiIiIiovdaEVwBLEMz&#10;VFRVoBoDgAz2T6Lh3luXzP6s85P7enX2sbrFYbqegeSVtJIWAosGSrhXfdv9qvexLDZuKlwNFinL&#10;8oFmhbuiulFgRN52qQ+6/FFavSksw2tLW0ICOgnUH3cuugfWK/pv6Gep7x/op8WCQS1rJiXkBfV+&#10;Yb2/rVAwxwdB0bjfvk0CYNZovhSG4W9vVRZAsT62CJpp6tMa136v80buuq7Xaj+1fFRFBKoKWAuJ&#10;R4gf/RXM4QMk3/8Z7uxNuowx2SrZDP6+fzT1moI6anYVILHq4vQHYy1RaUd9Cu1rh98jNlHM99Wb&#10;Xqfd+4BvkNeEgRlERERERER99JeFAAAgAElEQVREREQ3Wqc/kCoAvPrjw/TZf6kv8Ksn/4LL15ME&#10;t+aJ/fdb53MzgqgDMMWzf/q54PMvzGM8jubDs7EeTMaYzUYudpPImaE4DJJIhwoZOHVR0TMDRQJA&#10;ovTfkkz612ejxuVflpC/1thpZ0VMxFANIiIiIiIiIiIiIiIiIiIiIqL3hQAKzb/yHsvwDBtBARON&#10;5pg+/EbH957p1ckdnZ9+osnVXYVGgEBENIuiALKy6LycNt1+Hs4hy6JW/1viO3yUyA+sSLu8DK+o&#10;FeT7X2yfrV0teC/V9Xb4JFM1qGPZbv5CHqJRL9pVNBfcA9uHAuTbDG0/bz+0TKewkJYi/TWzI26s&#10;fHytCn+o0eVY8bf1QYdkeKphIY377ocMeI+3HVtN112XwAn/miitL+vPG8Hth/rb1n9/irsBdfjh&#10;Yy3Z9K9paAYAVQdYwEwOMfzLx7Anr5B8/2fo1TlgIohkt6dsnRvhOsMz/PtpvxtGazpT61wYOgBb&#10;Dt7qvvq/V/TAn+NL831wX5v2p/ZLCG2IgRlEREREREREREQftG5/RP3yyd97z/Ks9Owv0I//oId/&#10;fmyP/8fXds8czHU2P7l8eQioYrE3xqv/+VPz06M/DU6PL+JJ5AaYLsZwdox5PMLAjcXZoRNjjLrI&#10;GcQiUSyJqhjVRFTFQSGqYqLyP3WYctAGEIGIiIiIiIiIiIiIiIiIiIiIiN4TjeEZTqBuKCJOprdf&#10;YXLre11c7rurt4/c4uKhOjuGpMEZpS2JKFSltaC1c5HrMiADKAdoVMMsGteVemgG0K0ov9pWKawD&#10;mq6v2lqw7BeP91F0nxMNF+D7y2wVFlLNN/CL4H8g9cAqulHIhV9w7QdG/FBCM9YKF8n418p2bVe2&#10;1RQ40ZYFgHSZTeeNTfpb3Whw3rgBSn3V+rwhXvBBmr0gUGcBANGthzB7d2DfPIN9/RRqF5AsOANZ&#10;NNNGwRk9zVnrXsPd7lM3wMYXZ758TyfA/52ix6CQ4Dlta6KYDPyQjBt0ob7nGJhBRERERERERERE&#10;TfKvZAD+CJwAOPk/a28LfgW9e/HavZHxbG94NbNqESUAYKCRwyw+xLMHvzCffv3lUA4mw8EsHiKe&#10;jXQ+GM2RjATRSCMzMsBAnQgiK+ogsYqosWLVODFQ2GWghhhVdQogTv9tGwCQpM/zn2qzL6K4KRHh&#10;REREREREREREREREREREREQ3mAC6DLxQVRWoxgAgw+l5NJj8ydjFn3V2ct/Nzj5WN7+VrmfS8Iy0&#10;kDWtIPXDM6rFrh0+DiTef/3i41IRcqhWtVKju6z5zcIMVjQfKnQuhWXk+1Ap3lWE64u3Lbr3t5vX&#10;+FbLkbcu+s+321Csv4vQgPeRH3qxVshFS214cDsfUghJMXa0CAu51uZbwidqPZHytVq7bqWyfofz&#10;pNl/l0X4Uq6rrzz2+9XUfmk/Vu38u9Z13pAsmykLHBIRqCrUJhATIX7wP8Ac3IM9+hb25FW6jImW&#10;60jHGAo/y2BL5VAF/wSGt5/fZ8phS1iue1O9q2yIHkMySpsNzMsq2e8cpUiw6mRww8/le4qBGURE&#10;RERERERERFTR+S/9ii+B11/eAwAcNS3xRHH7+Gt3cevR1cHlm6uL51PA7cGpg6rg2f/214LPvzA/&#10;ffR3MXA0wtlwpEjGasxIVEcABgKNTYSBTdzARCYSp7pwKmKcAllMhoiKsQqb/bttZJy6LDTDD9IA&#10;ssdJaT/FQdW8//82RERERERERERERERERERERET03koTIWpfnq7OGUAFUZyYvfvfyuTuc52d3nGz&#10;k0dIru4rNEpzMkSRxm3Uyk3T/67/8Z7GEum2etVKsXRRtLxG5Xle5Jyvu9x24Bvu82Jur6ZWNyi6&#10;D/anoRAdKG+zKaxjrfa13k4ppGOzrt8o5eJ4T8dzl6+fB0bk26qNo3yzos3j+6bxA2lWLLeL3S3i&#10;DPLx6rXR5bqrXrfV91b2Obv4Suc8sF5TO7uaN65Fdd7Q1fOGVO4DeXAGrIUZTWE++RnM4X3Y77+F&#10;u3gLmKhYR7OgjfpGEQ5R2sLKUIXqa/kcELjmd6pjIFUvrjMzInTf3XazgXNU/K7QNjEED8D7fsG+&#10;3xiYQURERERERERERBvo+EfZJ4Lj7OFLAMvvIcj+2vv4D7r/6m/s2e0Xdj/en2k8x+W3twBRzE9G&#10;+P5fP5XPfvNV/GJvHh/ODqOT2clQdDweA+M5ktFA47EFBkBkTOIiFyNyi0UUqTEmipw4VcClgRrO&#10;Zv+aFKc/baKiAhgAcRH8nvbSQRiiQURERERERERERERERERERES0obzgWURVVYwATlVU7QAiaia3&#10;jsz48HtdXB64q7cPdXHxUG0yhhTBGUBaCC0iolkxbz+f5QnVzma1qkVIRl6IvWZQRlXxWqhoNy/m&#10;DrTTtei92n4R3BFo1s8AESyLuDUPPslzSjq0XyvS36D/N906xfHlBcKBEX5Qi79M8fgDOa5NYSHV&#10;4+Efx9BY26zt5qCYrkrdrAZWrFy5EpTgn9+OJ3fZfjnw4CZcd1vPG/kcjSw4wzkAQLR/D2Z6G/b4&#10;GezRd9DFDBLF6TIAUA3OWHFP2NSqUIWmc79q3dB9ZvNOSr9hGWtfnDdgoHZQO4+rAoCat9Jrn35o&#10;GJhBRERERERERERE1y37S7gAfwTO/gicfVl7WwDox5891Wf/cWtx+NO3iwtcYGBGcDbBAkCkBhYO&#10;YoaIxvujoZ0NTmYnw3gcD+USA42TsYgZwskQxgwhMkRkRZ01UBE1KpGIERspnKo1qhBVcWnQOmJA&#10;kvRnTYL0r6tul4eJiIiIiIiIiIiIiIiIiIiIiOgDIIBTAGnwhSANzogAQIbjs2gwOVW7+LO7evtA&#10;52eP1M5vAQLxwzMAaFrkrFl97eaVpdUvd8+fZz9rwQfZe22Fyvl7TcsUr+UFyX5xcvY4bzGvNW4r&#10;JF/V/nK3vOAPb9uoPE67oV7hNKAiENX05+rGa3W+ft8/oFyHVrXj7xdQt+VlVIrm/cd5cEL+uL4y&#10;bvbBbQkLyVWPY+ma8K7lTQ5F/knF4nqoBmeg8twfz97pqF5P+Wurg2YCYRnFhdptL9JtSNbH7Lrt&#10;IUxkp6rHR9efNwRYBg7pMuRInYWIIL73l4j27yE5+hb27cv0m9RMtAzayAKSaveEUgPbKZ/f8rkO&#10;jfum+0jo/rJZp7yQjFCQ0yZCN6y2a6E40VJZ8H0fwCuExlTjgsDNn8zfPQZmEBERERERERER0TXq&#10;/AddBYBnX/0IAPD0fw8v+NP/5f9D5JLZzNmZfXkXl2+GEAGGh1cABE//6ReCz78wP330dzFwNDKz&#10;eIhoPvr/2XuTXUmuLU3v/9c2704XDRlBBi+rMpOozLwZN1EQwAIEacSaCKUHuDnTNJ8j3qFmOdJA&#10;qFIlR4KkklCCkAFBkApCXUGQFEyhcJViXvIyOpLRnM4b2+vXwMzcze24+/HTRDBIro8IHm9sb9vW&#10;utm2tb6taW8wNRsY0PMCBcGegT2jCk9KzEkgUGomoEABIHv9dMBUSTWYRMuon98DeYunB4lElpCu&#10;S8kdBEEQBEEQBEEQBMHPAdLqgc+ccJ93szgA8ytEDhqqnhgDMO/72KJcWyRaR+A2cf2t+P4LUceo&#10;EspVeV0wUpMOwKr2OAVbld2wbV0C3ABArSE1L0ZdjuZN3O6ltxNBaD4y2WXrqdaPQ6o28SUiYetV&#10;XBU3Lf09tyDqwj5/T0pwgJC22e/qAWUlRd9aEARBEARBEARBEPzYsFqaYWTVDVXLM+RKgIBUlGnv&#10;zlfy208weX0rT44+VDl+H5DV8gwRUJMUjaaX5LLZwx1JxvJXtZygnZR/zqy2Tm5e0SXTlVks1bNl&#10;Du2q+bXfb+wlqxOnm0T7Vqu2n38r0f3nKMto6MouzkWt/W1VfVhIFFYW5zUl0F+WjvBiG0HIUvHz&#10;ZCHd9aj1VW+7r7aqOiuO6YpqWt+duzlXyTzOacCmbdfetqtEHVX7G/lO+2RW//0RdKFe53mjkWUs&#10;vc4l2Buid++PkQ7uoPz2d/CT15Uog00v+fw3pVUZrs1fsPE8sEaq0BxD7fP6pR8LrGzUG5JRrFvW&#10;VQfnmQPtRy7I2MRPfPHeFUKYEQRBEARBEARBEARBEATBO8bFnjL89p//cetd43xfvMH9R9p7/uf5&#10;6ObTvNfbnShNgDLh+OkeJMN0b4Dv7v+B3X/0qHh5a1zs+yQVg17/eMaB2WxAFAMyD+TsAyklZnOl&#10;pOzJlJMyzQjBJGapNImWqnl3BBo0qMn32EquEQRBEARBEARBEATBO4GZwR0ADE7J4PBafmB1lr/D&#10;YTC4Q2ZnOzgcDnglFrAq0FegQEg+r6WZts4CWBIICJVYgEKqAyYFJQJ5eUZIdTnJz+9ocVRiCaCK&#10;Il2Oit9AK4pUzbwaGcImmmkMoMxIugPWfExsWc+qZTG4OcwNoK6mK523ZdkRcQkIGC8s/5iXbjQi&#10;cl4hwrlaBqtqrBoFB8TKMrI97RVBJ2QCN+xnc5lGu2Czg0KQ84yAYwOEHGqFkYsgqmFmSW+nsWxF&#10;I96YH3PNdmoPR3gmWjoIgiAIgiAIgiAIgqtSSzM47wVq5BnKPZDi6Na3xfDmc81ODvL41YeYnd6V&#10;5wFYiTOAxvGwKq19S1b1IqyqqZO0vLoqLU3TTXJeKkeeSVYmlhPFL5R035r/or4VydWbEnavkiyu&#10;Tnu7VW9RxU+Ji/p727KJlcKIRpjQ2abt6X6wldySZTTL3W33eVBrjqnzBCFth8YlJQtdQcMZOcaK&#10;c8FqucFZ2c02bVklC+l+d0bCsTRfLc4nrAUL78J+sQ0d0Up1Tmyfwy7H/JGFVNXB6gkMBNjuTfRH&#10;+yhfPUX+7mtoOgZTUZe5mn/pWmB9Lm8dQ9cqyejObFXdcwHLdddb749nDrotyl6XueRMtT8OqUyw&#10;PSHMCIIgCIIgCIIgCIIgCILgp0ar15zAF8DRF8DRw5WTEZ9Bd95/5t++vzvdPxlPy0EBToEilcgy&#10;UFV2xEk5xpOjJ+kPd+/0iv1R3yZFfwL2EtADy4G59WeF9ensUz6Qg0ikPLNwVikaTrIr1mjEGVli&#10;SlWrPem83lt5Ji1JnqPXPgiCIAiCIAiCIPjhWGkSWHxAmgAHVf1dkiVsQR0m37w5Eym3qHd5vkvz&#10;qILu5HKCgAtaasKqZnWbOJ+GJGRgks3nS8AdVjkRjOSKllb2C5FmcLoAWDN+mS0312Hz8Mw1HgI6&#10;3CGIoHWaCmsNfEm443wJASrZhWoZwZaRzKRLDpmMzspzsUUUrksw0l0y4AWEbAAXfoxm/mmrZqxp&#10;HAgcOzihbyEN2VjNlWQZlc3E1kR9b4UEok/n/lWaAVRbJjcSEEFG7EgaidtH3VrTIlPTkbV52egk&#10;bOXGVH1MQgBEgtq4qqVKsHLm8zqqWoJj6VzTaobJ4Z3lNJCQE/S2FENyEnTBs8DtZCd1zK5LMoA0&#10;qlpR52RIbJRxNPNdeUbpZNa0I+ODIAiCIAiCIAiC4MeB1bexBsAlNtKMWpyRAID93cOit/Pa8/R3&#10;mrz6QOOjD6VyD2j6Hht5hkRys9Wiy0aBBBY5ulfI1d2mOe0mXCrpfoWY4yJJ1vPFayXdV6+x1bIv&#10;yQp0Nh/6zXdWtBv5hhKrL8CFktw3NPci0okfiq7wof3ZtrKVdpmuLGQVXYnEJlnL+e0/+/4i++1S&#10;+VVt2lTJBYQ06yZT1StfeX+BjevtXWN530Fn21/9KG5cyGh5keUZJFHc/gXS3m2U332F/OoZ4A5a&#10;qnpYm/JXXcB2W5bOCZt+eM4re62NWt2M6+he7gox2q/XPirZdEBc83nwGrvStzlnnWXVb9aP47h9&#10;1wlhRhAEQRAEQRAEQRAEQRAEPyEu3IktPASeP/wAAPBs05S//mvc7O3kE5R5f+Ljoye7mL4YQRAG&#10;N8YQgcf/9S+JX39un976xJ7uTQsb52HyXh999q20/tTKQcooCPSIojBHzxMKy3VfbTMcbNL8OQdr&#10;ocZcsAFUco0q2YW0JJQ4k7lRurTUAVwPzTF/HQRBEARBEARBEPyYWI6YWuWbsMV0Xid3+zZJ3itw&#10;SYlWlz+njoVgYnk6AW6gOW0x0eKv0EmMp1TbJNhUWKfmg0oUfeGnWJq/YyF4aDehVk6o3VlgS/fD&#10;1tgoWs2bqzdWrV+RgqagTas8+JaIwgxVPLqfiirn9/jtKowU8hiwKZ2GBCgDSACteu2UEnEqMEti&#10;N0iOrEL/XTxM9On8Hr9sTVRU72UkhROkfKIyGWz9tiwsWXadJPhxToVx6ufuO+obpd5heXw6uT3c&#10;tW9HswvvbzdfDMvRrfE1RwJWbobffPRp/uj3X/jo9PXlwymvGjR5DUkVp0/28ft/c5+f/uVvrj3W&#10;77vpYTrIt7c2kzwFkEYz9aepbzkfbJ76FMAIAOAsbxrRa/q5GuarxCQCfRlvoARycVaXkjNE8MDJ&#10;warzDSyT4K6IRHYlMRkEd2UtcYejzsRBX9QI3s4ooWDsQ9gjO4IdVCKfdjWVS6daNjNS2VnJfDqs&#10;Uum4ls5spORVsg9MXstN2JkGAr1zRpybRwCmJhIZksPrIGS/UmQ10WyxOr48+heDIAiCIAiCIAiC&#10;a6Xu5iKa8JZaniGvxRmpP7OdO3+vndvf6PT1ez45vKc8uV2VJsj6/rnxRSy42D1sd+pthBEdYcVF&#10;E5zn3UdVF+nFku4xd76eeb9tG3imD6zpbt2Qqd/QeDXWTPf2ZBndZPR3sOtiTbPaCdftpOt3XZZR&#10;bfur9Z22RRtLX1FnjqOumOOqXoj5HtPk8reasem4WyeIabONLKMrG+ku32J+dbelltvanC/Q/G3b&#10;HtoL+S7uRvW+o2ZFqf6w6X/ctpJzRDldV/FcopFLsBig9+EfIx3cQfn8d/Djl4AZSKuapLcgrLnw&#10;9nmDYoXr9DFvOjjXLcKSJaVZMdd4Pm8v3+Uena5krSRjU7Pny7rqtyu4CiHMCIIgCIIgCIIgCIIg&#10;CILgZ8oFO9I//wu8rF9WYg21K6l6q+8/0q2nf5of3/gu70xGsyntVElQCZw83oUkzHaG+O7+H9mn&#10;3/wmPd2dFgeTgzT2cZKXQ+tbn6X14RpmUwHaICelgmYmJfecEs1Er4L7lUSHkKRcSkXdnKIlxyhR&#10;dQQT5kJuouOXe9eb6UOkEQRBEARBEARBcC00UgOuSo5u08gSTVWq9iIaamW42GIGy1OoG/VXYyRd&#10;kol0Vn+rzO5mguq14FYNRVa3V6QTtipS1QDOBRV1eTeASWeT7rOcYpnNkFoZ5y45gdny0hE0upRn&#10;Vap8U139VzYD3Jfy1mkG4FTyIyPNuVgrJjA7XpmhnLdXjUTCHQmvc7ayKFg3pQdgBpWF+sTrsmCp&#10;0s4sfxZmg7LT9hYczSbHh1b6rf6Zsu+f9nj7q+8nz+72y8kgAc7GCVKvAmHy5ADTvSHysAfc6dZQ&#10;T/icVefE8ypvYBFQurQ6F8Gzrb8rA7Lr/xejKXo3xtj54DVkAFcJSmpOnh1AZnAX9u5mHGKKfjZM&#10;0/YBfb2pIe9OkaeG1N8ws0vwYngL9w6/wTe/uA88+LF3dwj3Pv1GL/7u1uzWJy+urdaJz7DLndmM&#10;U/TUP3f6MYBhcpQzw+mTnZP8cvgyn6wLP9TSKxK/a4JQV4S/V3/ucrGvPqsmXOp4ex/QXYC3V9Ui&#10;pDxFbzbG6PQQ1YC0i+88E7OpRgc4ScXw9rwh39byD04mAytyJRoqE9Nw6paLvpuGyQt3N8IBS66p&#10;cFDQh2WWUADMhTI1JHgAqLZfGEj0BN0CTSanmzmkAcC5aIRVVHufRG8hujWaOJCcQnVSs8R+hpK5&#10;yQEY0RNRuNSYh0TIVZ/rBPkim4C1YKP1eyQ6W+fLRqRhBM9KNaTqM1K18KSa6fp+RFuKJHdI0ecY&#10;BEEQBEEQBEEQXAyrEloX3VOkIKeAwmjSzu2nHN58rvL4wE9f3cNsfEeeC9DAqsOsSnau+k0vnm1b&#10;lyIXEgwt9Xe0vJsdWcZyNefPtoo+4iL5vV3+CrKO7rxXfjbvQ6zmT7J+vRwVtapst46mvW2RwFL+&#10;8xuju4nfVUNAS3ww/2C9MIJvZ+VdiXXCh4uwvvwWC3/F/PKu6KK9L59XblVbLrLfd9fd5vlxqf7l&#10;mbYFB2f3/TP73DtCV3xy8fPGxUU5c1nG/LUDAmz3Fno7N+AvHqP8/vfQ5BRMRSXb0Obz31V5V7fP&#10;1dny4Kx7s5ftUG9IHLHuce0VJSHrBFlL23Zu10FnWUOQcd2EMCMIgiAIgiAIgiAIgiAIguDytHqt&#10;CXwBvADw4n9aOynxGXTvH3zjj/du+MHk1WzMMQyEm71SiXk2CkWc9Pfw5L1f2j/67re9/vHT/jGt&#10;V/RyYTn1Z2Av0XtM1s8ZBS0N3HPfXAWMhJFiNWymC4RnwlLznF1wiVT1t5FpuFQCgEtFHW2/Kbmr&#10;Sf6KoPcgCIIgCIIgCH5ovCsGTAAyFs6FhtwqAwmND6GdONy9D1pVT13I6xxiSqyCsX1etrqfMsg1&#10;9zvUpgeayzKAZED2WkJBWrt2iTT60mdeaSV86RMY2ORoA1U0eQYIOlLlhwCr9G2HVEf3VUUFEJIM&#10;LyH6PJjQ3Ew+EexYWo7Wk+EE0lSNdNGrOmDpFUyCl4QVgpf01Jup5CkcyPXCq5ixZ73pdMrT7hot&#10;fJJ3sXf87Wg2X4/vn/b47Wim/iSfmLphj6pj2ept0URSCjh+so/Z6xHySW++vRZ/NM/iB4R5irm4&#10;CBCvvlkWk2ARkGor7paL3QnS/il6v3gNnzrQX2y+fiY0GeP0YIS7z07x8OE/PVvBfC4gHmyIkrwN&#10;4F++sUg6bReJPQ+Z19OfZEDnuwTx+Dc/dBu6LIlkr48HIB5s2Lc3HRcVvkqQ8vGv/xcMUJ6WNoTl&#10;KSz1MUkO/O4Ar1/1T/y4AJvTaHOqmMtouBw5z+q8U/1tzjlVkGvL0VEJaPbHGH3wGk4CciyfwYRk&#10;xN6w6B2V42E6nKkY3tbReFZYv9yXJwIAkwvUvsieq5J6UL0RpGFhUEnJMnedvgNLoktG7kjYaQ0z&#10;uQ/HgDRJThA3XErNe4KpEWhQTKCsKSvQDKTkhFVZR9Uyygm65CRNgnKTVyOfd3BKMAfk9cjAZJUB&#10;tELzs4I1MqjFWj7z+nJJUEEQBEEQBEEQBMG7Se3+BQCXWI0FUxkjgVyQAPv7r6y//1Kz07/38asP&#10;NT3+UMrDqruVQn3PWMszVN81dq0Wq+8mWZVbLaDlytfN+00SjfbyaX4z3fZcLiePn7uatrwNngs+&#10;ztRfLfyZWfFs2TNsuAv/4X0P714XQVeCsU44Mf+7ov3daRaV4a0v7nmih41tum5ZSCv3fJtV0fRu&#10;zqUZXXHGVvOqjx1qIZpp58JvqqKz3KtkI12hxvLXyzPpnkeW5vNuHQZnN1B7N966ud0T93YHwLxr&#10;s35MJhLyDJJI730M238P5bdfIb98CriDlqpzeS1VuO5VuZChdI77n7VH4Q0tPLlamnHNYa9Lxy3R&#10;Osl02STNePd+v34shDAjCIIgCIIgCIIgCIIgCILgUlyqU1p4CDx++AsAwDfnTf1AuH3yvR9bMRkV&#10;w0nfJzj+6kZtMCeGHx1CLozzGE8On6TPfnWHX3/3ccL33w2KxN5xkQapP+mb2DNav4R6SZ6y0Etm&#10;lsGekYV7To1MYx5s0BZseN0zXyeNNaKNXCVaobCzTW9EGqVLBYC5jAN1x3QVySBYyDaCIAiCIAiC&#10;4MfIQq63zkzRkDvTONDcY/jqqCeyrSLo1N3cfzBLEKgEIVdRbga2Jzcj4U6nyQC4nLS0fA8imTox&#10;bhSxJIkgAPfWzJu2iIAB8jp6TXW5xXQ0uZlO5qJBAQKzg6eNs4J0EjYDNVk0iwQ9SzpR676JYBZ4&#10;yNys/1pC0bPDlFkCgDKpNGOZ0xHKNB7Y1E4L16g0MpXT8VFx5Lf68zrtxVQf3Oo3t2w1Cb958Xd+&#10;b3A3D2249M3p4/356+EHhxg/28dsb4Q87AF350tQhRs+A/CM1b/6c85j/bgUm0YI/VGJ01tj9H9R&#10;YpqEfiZe90vszAwnA+Cbv/oPsT1vKKF/qxlfcbafQXgE4Vdrvn8E4D6AL642m2vgZx22GVzz9r8P&#10;4K+htfv2fWDjcbGBrz//j9d888bPExvPB5/+5b/D1MtZL3PmgwGm0zFm39/E+FX/VTmuZD+koLtN&#10;ZXXyxB0uzrfPBT1Hdb4FUIxm6B9Uog4IGEwz7nw7KZ7duTP/cSqGuVeOv2cxvK3XhfcGeXqLM9e0&#10;13MmHaQ828myTKIH+k2vLUJG3nTkHmUOaujgkKCD6kHYISFBScKuGQg4KO45YUbK61+9JlWpaU8z&#10;8m/1pn2N0PRFmnwR8a95PhFasqhWZWjtmxIId8BWdGCCaOpt1Q8j6VIlnAqCIAiCIAiCIAjeCaxJ&#10;dK07F+cjuitXvcHFcJz2R3/nefp7nb66o+nhPeVyHyQqfSNd1agwqKJZ2OSjcilntZN7TVbzaYsv&#10;Vkkwtv1seQJ11JqLkgC3Srrvzqs90v26Nq9Muq/FHY3Eo0r6rxO5z1mOtiSgnRf8dm6q162kdyPZ&#10;uC07mL9ubXDirCShYd06Xzf9OsHGG2FJcLBaenFemy4iC1kpCNnAecdOI8aeN5srRDKbVmVLlrGY&#10;uFVoK1vH5nW3ko6oo9qJ1ghHLlP/W2TVtgcwP2OdvwE2mFjO2wDN+a55UtXIRnIJFgP07v0x0sH7&#10;KJ//Dn70ErDUcggLV+kyXGyTrgxlzXGy4fx77m/Mj5Z1Eonrnk3ruuKqVa0TGQFrZBlYY4fpXowE&#10;FyWEGUEQBEEQBEEQBEEQBEEQBG+FS3RkPyC+P/PhPJB/EXD/67/GH97ZyX//3LBnL8vxoD+ZlSUK&#10;lDj5+ibyq8G86Lf/8x/xswcP07NHd+zlrXGxr3Ga+G6Cz4aJ6LFn/RLo0Tkg1beswouU5JmVVcNN&#10;NPPkqcrpkjLqXDVLWqFVBb4AACAASURBVJJriCwSgHqk56ZDmpSgOq69/q5sfT+XaQRBEARBEARB&#10;cP1wy2vt+treAVid2MoqKrlObBUqWUPzNwNKZ258mhjkjvRiIWsQ6XJaI34gCTgX0WcUIFsSWAAw&#10;WF2hIBmRmCnMYD4fCs+lGc2c7hAMNADyuZQCImF0IM+a9klOyk6M+VTZjFZlzErpUNS0qMUXJSXB&#10;Dg1lloyAISWUQjrk1Ks11jdOOcu7ZW9yCGAfgM8Sp4NUlsen83b4rT5vvhiW08HpVEWu04OF8fAA&#10;s94QZeotArae1f+eLwKbq5gqdkZQE9Johv7+GLw3Qz8TpTkwM9gI8KkDfQOmjsFugfHUMewvkolf&#10;TI9wb3gLj8fPgM//ortVgaX70vr9gxU3vjcB/IsLR7ZdXTixVNePDQIP65ef/5DtOI8I2Pt58wa2&#10;/3kCmC/qf9d/XPxg54nf/NU/WfHpGonHAxAP6ra2z7fvAfgvzyzD/Dz62Wd/g+OdnXIwmWAyGIAm&#10;5Olsar09TH2C/PQmXry6+bI8qQQdVVJAnVhzB5WY484iSJdAJeh4Drz4Hz/mnX/2v+v5/v+b7uPO&#10;qBje1qR3aOWMo1wmalBwkDXCtLTUL1zZbjPlfi6ZjXyPiX3PngHdJtEDAAm3peY3HlWnpjwZ2Acl&#10;CQXAQTUmMPswpDqTx+v2yVWJNGh0CnIaWBm4llbyqve19AMAOJdoLIQbi+uXkGkEQRAEQRAEQRD8&#10;YBiJusdXDrH66ybBkhWl9u5+Ld16gvHRzTx+9bHy9BYgIw2ou6BreYbm2c9da0UrZ7UtoejSTVhe&#10;nvacW8cmSXtReC6qWJlHu8X8V7fjzJftO+FWXdU7olZYbpH0P5cLdGfx1vJ9u8nFbePJD8s6wUMj&#10;g+gmy28SRizVu2bbctud5hqYyw1aieDt9jfTrG1TSxbSFQV0l32tKGPFPrYkvTh3GRbTtvfjbfZd&#10;sZHaVH+78o9tyq9ad9uz/DxokfiP+rjUBet7i6iz/O1T4Na2kk1ChS0OgpYoYXk1EpIDAmz3Fvqj&#10;A5QvHiN/+zU0m4CpWMg1wAt7Fi6+nZeP68X5ntcny1iSUb2FfebCvw1vSZ5xRTZu13WLMN/X279j&#10;7/6yvuuEMCMIgiAIgiAIgiAIgiAIguDHx3Lv+Od/gS83Tzp/IvyHn32pr/7Xj8vRJy8wOrHpJPVh&#10;mEKw6oGZ11loRsCF/shx985J8eWXKJL1ese03qAoiz7Ym/mwoE37OasgrG/IRTb0CPYM6AkAMimj&#10;wTOV6kdFXv81qRFtpKqVgkuUu5rHSi7BmgS7Kl5gaYDpNQNZNyEN3aS6IAiCIAiCIPjBuIwUziU3&#10;Agnw5j7gQvVUAU4uwiC5KrUF6sjgBslp3c/q9/MPKZPD5qO60+SQLwoR1PJI725yCJJ8fl1Oo6OW&#10;TkhOUSekjRfX7pJoR+ae5WQ1dKCNzcpTNfcSiXTx0Mqc0QPgpFwzGE4XMyct6yT3NVNZiTxYUBMr&#10;Du3FVH6rTwC4B8yOZpqVUjOOPQCHvArMawbrOn2yh9nrEXKdUFytI83vztj8T2iNDlbFmB3WwZ8n&#10;9V8Op0h7A/Tfewn1DP0jYDwsMRyP8MV/8eeLFfhAS5sAwGUEFNcpn+jU2+IzCI8g/Koz1SMA93F+&#10;IvwbIW4HgyA4j3f2PLF8jr0P4K8h3K/ft8+355xnHz78p9vMav2KWCVDWkg69Px3A9z51U4+NB3t&#10;6xinv7+N01f9w9nJAE3IuWk+l/9vkQjUBHsLxWiK3sEYow9ez9tk7uiX071ieFsv8+t+kbBv3nPQ&#10;h5Z9ryySm/segR5AuuE2AEgakNh3SXQ7oHnfwATgJkQXlFBFtJPVa8hl86wpVZ8ZmIHq+ovJKtmG&#10;5KTJJReqqxJX9WtfXwK1rwrmrJZrOFBdnb2zO2EQBEEQBEEQBMG7TJMoTBALaYboEKGyMJg0uvlt&#10;MbzxnU+Obmjy+kOfnXwAKNW3hVXXb50kXL9fzj9uJSlvaseqxOWtE5lbSftNfz7I7ZL26/mumv+m&#10;Np+pZy5wqOavLROnl+QEWn79dtwN3ZX0bt1ir0ugnosC1jR3kyyjXcdKOcVb4kLz7W6mrjABy8vT&#10;XW/r1uNiv13e985DaB9zy23bar9tRDqtLrWLyDI2yUK663WzXGH1SaK7X7xrdOUii9fbnje6x3xX&#10;NnDe/ljLIeZV1OKTxcPPys3rGSRRvPcx0t5tlN9+hfzqWfV7YY2AX7iIU3ft9ljhSujKczZKkK7C&#10;2x7PrP3j1j54f+RsvX3q/vDlE9a7d5z+mAlhRhAEQRAEQRAEQRAEQRAEwY+KSz0kmPesf/nwjy5U&#10;8LMHf4OXL1Hu77I8OtG4b8LJ1zdQvtoBAKSDCYb3XuH0yR6e/Ov7xAPwMzy0w2/2eVoMBycnsyL1&#10;T/rT6agwzQaFigT40JmNmX0xmVGFSylnFaKZiX0AgDWjOLYW2qRGkMHcDHeZ6mEfISSgdKmon/83&#10;D6lILAantLTdkwbPhCXB84//yUwQBEEQBMHPDbZiRc9Y1vKKAqn6nEmoZRB1HmdzTdr8rxph3AGk&#10;1nfLSgOQVs/XKhkdAFA8I3QzsmmeyYnO97W0YvGZY1Ff815gd/5SJ0KLTog0QxXBJYwJedVwB8Gp&#10;gGkzf5qcroV8wkgXTgh3qAAs04GZ0Y4XbSHdZq9TZqmChBuT2em05CkADPtjTrzvB3lw+P34eC7W&#10;GH54xz/+v77OAHD4J/vc//eHevbBoJwMUivKsRZYoApaO/1mH7PdIcphDzgA8BzAM0DP6zi3RlrR&#10;bMDG2bc7Q9o7Re+eA1PHsG84BLDfS/jNX/0TbOachOKLs63IYklC8sMKKBq67SbwsH75+VtuShAE&#10;wU+OFb8N3XP+F7ju8+3qvrL7wFoZ0meozv1f/DmeL7Xv0r+XS7+L93/9N7BidDQpj5G/vX188mrw&#10;Io/74PuA7qISSDU8B/CMSEdT9A5OMbr7CsOJ8MG3p8WzO3ds+uHv2H8y6hXD25rMDm+g1xuUyknS&#10;LQCg0p6TOwZPEG8BgAs7JAojegJ2qoXingSjYwRTH2Jlu2hlMDTS37noTNJcr6XqN51GBwwuOTAf&#10;lZJmZC0S0SaRxlLof/eaLwiCIAiCIAiC4GdI/SBgfn/UyDOgXACADfdfYbj/0qbHX/vk9YeantyV&#10;5yFYizNIaSHNWFS7VP/ZW+euqKItr1glsVhJN1F6y5zvZn7d9+35np+82+pEb+ePS+fnL9crfN10&#10;b0+WseXK+gHo7jddycUqaUBT7jyuJELoCCu2Fj20yjd0l2VdW9vL1BUmbJoWOGc9bpBkrNszumKX&#10;M8KNbY69NdvuXC4oC1m9QK1GEtXzrzp8bm0d78ph0pKFNO8rqmP5AuoJXGqBGllGV5pRf9fIMgAs&#10;XnsJ9oboffQnSAfvo3z+O/jJa8ASmtG/uKq+Faz9LZnLXzYcG2vO51v/1qxt1BpB0pbLtDVdm1Jb&#10;lLEkC9m0bd+VHfm66dhSgisRwowgCIIgCIIgCIIgCIIgCIKfNFd7UPDwwT9d8elS4LvmHfefQXce&#10;PdM3n9zzg53X0PFsVvQd5awPsxnG39xAfjUAAPRuVLl3j//1n/HTv/xN8Wp4w05enhQ3e4c28d1U&#10;UL1xb9wvwJ7B+lmeyDSwjIK0gRIpuonZEtxEMyGbQBZUqoaATEIGyNaTHZPmog1grTyDDgFJAtid&#10;pinPLCmRzXulCFAPgiAIgiC4FtSJSurQ2AMMgNdDg2cCBsFBtQJ76vghQzvQxJYih1IzJRtZxsoE&#10;RaO1L4FFEnKDzxMgaeCStkKkmcTGpyEwG7wEEkQnQZcwa5onGEBN5zGtACiW7tWQ5TDQiJnAo6W1&#10;RR6amJUq0RszTs10CjfKyZxmZTZ/PSqN85U3609OdqYOOPZmiWXWLPdOp+XJgEAlscDxqwnKEgBw&#10;8rgWVAz6wF0Bzwk8r/8ubzsA9ZoiYaMZiv0JRh++wiwXGAA49in6ljD1DBsO0H/6Aic3RujlGYbf&#10;nGLyXh93n07w8OGqe5HFpgXA+aj3twD8i62jibYVVayd8VvjQdxiBEEQBG+aDb81X+Cyco4r/15+&#10;8Xn7OqAj4XjQafRtAP9yPk8BxGef/Q2Od3bKHl/AX+5DO5qUk2OMv33v+PR1H+W4t7hkvEPgLoA7&#10;1dtUTtGfjXHz5Uvc/XZaPLuDIQBMhv2dnHoG5GEhJZQ2gOcbXqRk0G0AEHGbQgFwl9IejITUh0iQ&#10;A8ApYCCX0diXYKwuYWu1Br2+CnaSaiQbAOroe8Bo8/XrqK8Taayugp1ed1G6ICPY/L3K9giCIAiC&#10;IAiCIPgx0Nz6eEvjYKBcuXoQ0Ns5Sf3d33o5+UqTlx9ofHxPKncBzmUZ1f9E1oEmmzQC68QYF01g&#10;bks2LlOG9X/byDqWv1tIqhcmaiy/XlN2LhdA9bcrIXjzN6ErpM4/smTqVWKD7cUVl0+w7soZ5gn6&#10;W667blL/OuFDV2zR/nxpSdZMt26abeUU6+QXS7Nfatfq6ZcLnxVerJpmXT3bykLWShVErN3Xuf4c&#10;cpHt+ybpCmOWt+s2u353uS+4TN2wvhXyDNavm0fV1etKjWv7t9HbOUD+/jHy97+HZlMwFdW6b02/&#10;ZWPq82Vb/rK+/LrfiGvfruuEIpfhjI2m893aMmcahWs9v7fFKcFPjhBmBEEQBEEQBEEQBEEQBEEQ&#10;BJeh89SAwMNqQMfnm4uw/ebep9/o2Zd3Z4M/eInRQJPxbIjCSpQGFDlB5vBqxGvAHaLh9PEeHv/r&#10;X/L+rx/1Xn/8OhXP1JsdjFMvWS+Pe4Z+6tNmxikGKkhIQ9EMZR4UblYi981S1T/uVVKhEgknZdUT&#10;n2Qg5CRM2SEkgHAHjbCFMIMyr9IzFyKN86hEG/Ub65SpZil4yDeCIAiCIHjLuFQl8p29psmYayWW&#10;XjeQUAaQ2LlG9LouI+evuwhwIxIkOJCTlBzIkMyqKNXWtJQWF0pVaAwNIlPdNqPbmYgkydtvKXOv&#10;22rK9DoxsT14EWGLMgYQOpIwg0gJpGlC8UTmBiQQngUctkf5Nuk4kxkA6CWZbAL1JgCAVLKcpmwD&#10;ndgkV9eXRdZheeOkNz52APBbfX7zV5+e3vtP/lbDD1/XgXhoBfK0xlCjAyJOH++hfD1CedwD2oF1&#10;FI5UiTsgwlmJR0hgPJxicHCC3vslmDLY20F5dIxi7wZ++8//uLW2fxBBxXo+g+aj3j8CcB9VUu8b&#10;Iy7RgyAIguB83tjvZXXdcR+Y//43rLgOWC/e6sg3GroSDsD/5LcPcbyDcjDB0beHtzA+3juaTSoZ&#10;MCHQm7Evl4PIi9EUvf0xQOCb/+E+7//64e4Y+4nJD9yykThIUkLWgUS6Yd+kocgdUCOHDQnsQRiK&#10;2DWSchlIk8sImUCrOhJpqHRxLkgEheqFA3A5M+j09cNQonvt3Ag2ImQ8CIIgCIIgCIIfK+0E4irK&#10;hKokGm4SjKk/s90PfqdB+cSnr97T5PCe8vQmAJAG1PKMVl/8udnm54kq1pZrktwvmAO+nRBjfbkm&#10;gb66LZwX3pgkPa93oxBg256BdiWXTYTe0nDwDvftrxJObLMPXVqX0VodTXL+tgKKpjyxWviw9fyx&#10;Wjqxadk3trG9MlqvV+2L88nq522b8vnXtaMrC1k5zZrluA5ZyHIdrX6pZiyCVVKF67DYCIuVhdbr&#10;bevtHoqtZi7W2XkbYZU4QbjQEbFKBrHiszO7FQHlDNJQ3PmHsP3byN/+DvnVt6ieVltd1UXFGWtm&#10;es6E1aTXJEJpSzKuUyKx7qDatMnm5hqeM+Fl2/SWRRkX/gm65uX9GRLCjCAIgiAIgiAIgiAIgiAI&#10;guCCXOlhS6tXn3j8m8tVcef+M3333Wi6t3uK2d70NM0Mx09uoHy5g/Kkj7QzQ+/mGMMPjyAS494u&#10;nn70S8Ojz/nprU8MAL4+7fVHyXsznyZDbwAAfdcOMAGtGGQoubFI9OQ0M6SemElnH0Z68mTuveah&#10;WZUkaktPLarsSKjJLGWTKNpO2WwJOABV09ZPZ5Q2P0Vr6uO6BNRmjRnZTCORZ7JcgyAIgiB4s2TU&#10;poKa9kBf8y+aC4T2+/brphJW5ZEBJnWnbENKXcNF9VbIMJBQI46ANYGORpMvXYMkW1yTpAyItPkM&#10;MwgDKOeSlcLIeZ11/abOhaRIp5SczHTCABOQrXJUSJiBmMwlFC6RdtpeGhGT7JolI+WgaCXcJ4uV&#10;AAk4nItARBryMdibAkBWIjgbC2kMACqNBSf5dFQc2Yvp/BrrAAf57q+eOx4Ch3+yz9+8+Du/N7yb&#10;hzYE6FWyZHW1BYAYP9nDbHeIctgH7gh8DvAxgGespRd1gJ+qzVmMJrCDKfp3DpEtgUkY/z83sP/p&#10;N3j8b/4MF4s4u2xk6TnF3rqgYhOVsA/AZUa9D4IgCILgR0XrGuWL+t/Vfv+X+9FWSTjQlW5c+BpL&#10;AHDn/pd68dW9IxtmTI5Gr/K4B9wVeAfAHUDPATwFiqMpegdj4I+Ab37xK7v/6FHxGq/T7eGuTTke&#10;yngw1awP2Y3MPCB4AKQhXfs0FKB24OwLGIHqQxiZoS9on6ou0+vBkeFN/6UkECDhkARQJOSq/lHM&#10;gjfjzRIAbDFc8+obEFT5GdU0WjtNEARBEARBEATB26J+EMP5a0lgI84wTzvvP9Ho5nNMDm/m09cf&#10;KU/ea7LAWYkzpNqG0UpsZ/OQp5usfNEE5vV+w/Prabdhm3oWD6bq5HtUid3N66Wk6TVlG9qSgaUc&#10;+i2XerXl4LKZ96sSjC9a55ujLTvofnZGoHDV9m6xyKvEC9xmA+qs6KIrczi3eWvKV7PeLGtZt48v&#10;118tQ3ufbDV/+fPW99xmV2nJQjaxVk5xAVnIuvW6WpqBM8KH9jSXlpt06ZpFlmwj21axLBtZbPtt&#10;2Oa431S8I8VoixPWhOY1n873UFbdacglbLAH+8Wfwfa/RX7+9/DxMWCpkpZcRZrRnvnb8ia8MYHE&#10;moVoH3DzHxIs719vauHXLesqkcp1zK59bM+Xj29v2/4MCWFGEARBEARBEARBEARBEARB8Ja4rgcL&#10;xPM6OP7p0udnAtcXSX8PBDx75Lfe/1O8OH2RB2kfe0WejbNgliB3zJ4e4OR1D37SAyiknRLFjTFA&#10;4sl/86e8/+tHPQB4eWtc5NMe9/00TQ9mKR/3jcjDYd8I4yCXKrJyoqUBABTUSIWZPFO0BABGFBII&#10;z6RSkQlZ8iRUynnCfb4w3jx7M+U6oXVJftGslRWjwS/WmHsToE7HsrADQFNv8xcAksBMKAlcNZJ8&#10;EARBEPzkaX4A27+biwG3zmVJaFUP8yI1pa2qbamm+sfaGllFR6ShxEr60BgrOP/OUH+01ACS1YjV&#10;86ALkxOqIjzNxCzS6tCwOueNkmaCVdcOlQXC5Zi1azbo1FUtn5H0ajZlawpJfkhY1UAngTzOhtPC&#10;yRkAQ84p2ZGXkgPoFaSXxVEWZt4fMwPoz1hm7kx9elQl6PX3NDs+nbTagq/x1fTe8G4e+BBG4nSw&#10;h9nzIfLrHvC8tf7PbqH5hkmjGXo3TjG4ewQyY2YF0ukM3jNw5ihQwA6OMP7tAOmTjMPvXuLezi08&#10;Hj8DPv+LVZVjfm36oJ77LQD/4tx953xpxXa8gTCbEFQEQRAEQfBTYMW11vYSjgteY9V9mIuii5k3&#10;14jvA/hXWESCPwDuPHvm3x2MpjeOphjnCSbf3jg+fdX7bnbSq24g7hK4g0q68ZwoTqbYPzzEP8wv&#10;imd3MDzZRYHj3SESetSsj57dkDCSYx+GEeT7Ru5k4EYC+y71KUuA+g4VBPsAeoR6kGVQkuBGSWKu&#10;s6QcWQsJBwAsRBzVnZCRVt3BLGdTOARbl74SBEEQBEEQBEHwZpgnrNaZ9yQpiVBZkIQGN79Pg4Pv&#10;NTs58JOXH6Ecvy/3AqzFGXUS9MI4sSzNWDzwudhtTlcE0Kp+bZl133c/WycZIFoJ7kvNXiQMrxUU&#10;SBCJVc6AraQD85m1J76MLGNVGXa+/+HZRiTRFiNcVZixsY4Vwouty3bbuUb4sFFq0RJOnBGFXEC6&#10;sIlG4LK2Ca3eiKXc/C1ot7stfGh/du76XSML6S78NvKRpfnx7OfXTnvlVTNaFgBsLNtZ/lbzuHZD&#10;XEWQ0SnbyBBWSRG2kCTMz1Sq6iUJeQYApBt3YTs3kL//PfL330CeUYcGXo84423Qloe8DZp99lJd&#10;g1cUIa1b1mveTmeOzx9iWX+mhDAjCIIgCIIgCIIgCIIgCIIg+Cmx+gnOg+oBwov634ai3ScNAoA7&#10;95/p9VcH0+EnL1CcFlOzGSaJsNMEpgwTkR0wOKrYAoMkGAEXQTisLDA4HvQBAHfQH5fj5OWA8tnQ&#10;Chez9X1QJpVGWhrIZyxUJDAPACAj90zsAQBoQ9GtCsmwOuOWTO6LRFmrQxqcnA8Z7xJt8eQnyxxe&#10;J+U2Qe0AKLnXz2CzCCQgr7NmtD/PJhTLda2mU1lnFPsgCILg5wXr3w3JSUkwgDBJvpBTbCmpOFs5&#10;RK+rWBZYnF9fI5ogUNdR/c/J5nd2PqnrzNjJldOiGYZLzTBdy7+mlChzNKMwwwGacymizOD1qNBo&#10;ZFk0ObNSNiBV6w7kK3NmNdcAwkzACb0V4WE6NaQZUEJGFiVyFo6rVdIsLsdZmvVTNX50yVm2KU5Z&#10;jKrlL095pL3jUfo+l8cD+q0+7wGzw5lmWfMcuXolN8FP1SKaCxmCARg/vYHZqyHK0/58ozQrWXQQ&#10;QjHKgAvCAQCg2BtjcGcK5SoI6QQnOMDBsrjigYB7MDy48D5zXbKKBZ9B89HKH6EavfyLc8pcmbis&#10;CoIgCIIguH6uUWp2H1h7jfiAc+fb0+Viyw1ohBvvAXgA7f7hlzq+/6IcP7l5dDzexex0uByQ3aIY&#10;zdDbP8XOB4coEzAZ9XaKo9NBzwd7og8NeVfCKBt3TNwTOAL9AOCQwAEMQxf2LZFZMAMNlVTPBBpg&#10;BsohyCUHIQIZDsmYLYFwrzpOO42T4mI2CIIgCIIgCII3C0GQ9bglzWMMCUBOAMDe7uvi5t4rTU92&#10;ffL6A02PP5TyoE6SFmrVeOWWqJ/m1JaBy8oO2pKMjcIBYGm67vy6n22qay774Op5ryvbyDKaHPf2&#10;6+2cB9edAPzuSTLarBIXbBJOXJZ18oRV823+tl+fV7aZx3nz7Na5mPl6YcSVZCGt3Wmej75WhNGZ&#10;uHkuuc1+e9Xd9oKykHXngm32nWuXZZy37FuswHP3vaWpVwhxlkQXbdvJuuP+nAa15RmrJBprpicJ&#10;abmocgmmAsUHn8D230P5/Ev44QvA0pkwAaC732NN+5dpn9u3/a14J+lKVzYKJNrbtvv6inS3+zb7&#10;wDbVrjv/ARuWddMBFt2klyGEGUEQBEEQBEEQBEEQBEEQBMFPhGsMXO/UOx8N8t9evuL7v/6/AWCK&#10;AZBP89SKhJOnO5i96iOf9IDaMZF2ZygOxhjdO4KjknGcPNnD4//2PvHrzw0APr31iZ2+2CUAnOzO&#10;dgCgTKeWexgBQG+mgigGMMnlBZEGAGBS4VIBK5TkiVQPJJKUMr2ScThJY5O5Wq3Vxm/hKzTrVQ5s&#10;teLSYg22xRxVtEm7TFp6XycKVy1snvM1T/cuKtOoR6ls5r/UjnOQ/xjU/kEQBOtxVI6HS8slAIBz&#10;48Hl6pCUYQAdSZLTkM6pK0tIAIhqhC4g84ylaUXilMgzkoq5UGL+1pnWDN0igs06m6+7Ng60hn2p&#10;QlbMCWFiwKz5rhZ7HLmZd5ZsTFWfCSTl2cjx/PcmkXKfUH4imsGqcZtNfuzCDPV0xpRFP2ZRWzvK&#10;xIzeGDoej08HLHYnKo8H/OBWKvf//eF8XT+881wfDT7MIxui+cGWDECGSIx/v4/p6xHySW95h1G9&#10;2HVQWTGaoHcwxuiDE5w+2UfWDoSM2Z0hOHKMpo7DvmG/l/Cbv/onq1b1GlbKytZNyMXrLYo8hL8d&#10;OcUmCDysX54/WnkQBEEQBEHwk6Z1DftF/e9i14iLS/aucOMz4MuHf4gvv/wjXOwam/joL/8dbDo7&#10;GX/73snxi8EL3+8DdwTcBfAMwHOiOJoCAJ7/b5/w/q8f9V7jdTrAJJ0Wo12SBzDtK3Mnkwek9k3Y&#10;kTgCNCSwB3AAcUcJIzp6cq/8v6r/A0BKThMgkfB62GapMgrCUN8szrMBlqPMl+7nWA/7/KMYwjMI&#10;giAIgiAIgh8Kth47CJX8QhIhTxJg/dEp+zt/p3Ly2E9f3tX06J48j0ACpJp85Vo4oTqBmZdJ+r9I&#10;4nO3/nXyjPZ320zb/XxlWW2WGmwvy7iKfaBdvivLWJc8f92Sju1p1mNbdNAkUm8rqlhb9wY5xZn6&#10;WsKGVXVsLNt8jvOFDetkDWfEHGvKX5Sm7NyfACztBvPFqRPiKUFsxC+aC2C2mf0q4cN2jbx+WUh7&#10;/uvOCdfG0opt0ZUfrEOdNnaa1j4XrzyG23aK5rin6snVKdt93cykJUjYVpbRnW7+8fL5pumGQi5h&#10;owP0/sGv4C+fovz2K2g6BlOx3FV1CW9Cc45Y3rbrznc/Ii60CFf97WhxyTCYc6tdd07Y+PPU3idW&#10;/bYFFyWEGUEQBEEQBEEQBEEQBEEQBEEA4E0/aPji8z9f8enaIPZOMqiA+4+Erz7Otz55gW+PTvNB&#10;r4eJE6nkdNYrQSTIMwjh5OkN5JcjlCf9ujRR7MzQOzjF8KNDjHu7eHLnl3b/0aMCAE52n9vOzp0C&#10;APL4JY/degCwN0ycnXBHPSNnLvV9mLMK88JZsA/5kHKXkyJ3EmlllhLdlNM809mTp+RkBmCkSUqN&#10;yMJkSfBFTHtrQHoQIm3pkVF2aJHMTTJ5Jzm5XmN1kvHWwgyH2DwVc4CQUI2HWTfsmp+YNRKSIAh+&#10;+szPadY5jyxUDV4LiXyVmKipYyUGkHB5NQ/VDqMNZywzcimZqHs+aiKE5vMm4fVkjVkCQPvcjeXi&#10;RpFQqnwTVbAKpqZHJQAAIABJREFUV0WbVKMPV21ZhHZ4dliugwDYLL85ZitmVxJytRKhBJUEM8wJ&#10;N6FSUo1BG8sz69VG0MbMOGWqhgODlxRtDNi41T7SJqdgGrsVxqlLRcEBMJtOU9k02kdHLPNo0p8e&#10;Lv0mffmffza595/+rYYfHAIQTp8cYPZqiHzSB9gO0kLnakCtgAki7czQuzHG4KNXzTYBNIGXA9hg&#10;hjwuMBoJ5XcTzPYK9I5KPBtM8IfHO/gST4DP/2LVpsKG65A1E88jOYgz1yqXZtvf1+1/hx9E8EgQ&#10;BEEQBEHwU6JzfXu+cGPra+dv5sK71r3Bg/rvewD+1bwu3bn/TN99NZoe/IMjjNnD9Onu0eRo52k+&#10;7QN3UP27CxTlFPgGeP5ffcJ//J/9nzsv8+v+bhoNVc4GY2rYA28A2Id4A9S+Q3sSbwA+oKwANBBY&#10;AOhT7IMoXHKKDsoJuYMu1jelqrSATZYEHQ4jtJAu1pkL9X2jO5BMq6SMQRAEQRAEQRD8PCEpSGwl&#10;NcvdDYAx9aZp/8O/93LyGNOj2z5++bFyuV/ltDbP/ghV5VUnWF/ofmPbBPd5EEX9t/16nQhj3bza&#10;5Ztvzpn5/OlQkyfP1uvtnA/dKS6a8L0pgXjV5+9G0nFXrtAWLlxWmACcI6fo1NcWNnTnf17Zbvmz&#10;y7RetNKevvv+MrKQrnhkLhJYsxvNZRhtyUHr4exWsowVwotVy/GmZSGryl9WtnIhmnk2B7o2rPAz&#10;ZTvL7+v2/Q31tU+nZ5wY7Q/WteEcKcamcis/x3wfIlCLhKq6qpg9It3+BWzvFsrnv0N++ayalVld&#10;7epH7O19Yb4/EUvr6VpFKNuwad1dN2/V//GmZra63pXHefsHdEmSEVyVEGYEQRAEQRAEQRAEQRAE&#10;QRAEwQ/LFk88OB8h/cW/BV5sV+V6EccD4c6zZ/764GC6c/wcfR2gLCdIJHLqI+UZmAzTqWA9fqfS&#10;oQQo1w+4rcrIrkT6jckeyC5Mhvt4/MEv7R9999te/8lE0w8HtO+/G5S9vlk/a5qnqchFX3XOMqme&#10;0XpTcwFAL2skJgMBZVKWB2qeHAIANUykNaulBAbmKObBKHI2Cdj1W0Ksa2ytCDmBVp64QFnnSZ8A&#10;l7T0MGVF0jrdlFcls1MCpVyH4OelIViaYQba81v/pDF7KRlRpNTkWKNERoHUXorWZ9VrANX7DDCZ&#10;1GS6r02+X89S4+qk/rwuub9FMjK7lLrrN/hRQoPkIG27fShDcxcDHY2U5nJPeh3CPO6s3vcuI59h&#10;NcoTUMUtdL87t3wGYAYiA54Ey9UxlZePxzn12akaWso7x4HDRMIqRRDq43ZBguhcl8gjZgMMkJ39&#10;3rRGKCSRrRCP2lbhlBJMlcODnBs1JMGg1JreXaJwyERf1EsaPTvtWM1JvpqeWTYB8njpPEfJpBNT&#10;saijIJUxgZVT5cUyWdnzNMLJ0uKNs174cDxK3+fyaDCf9uvP/6PxvX/2txp9eAjRAVWjCkGVkWku&#10;o5Cq1aZ6UGMaTh/vY/ZqhHzar7dbHe1H1PVUe06xU6K3P8Hgg2MolVA5QMIYbgXMSwDA8Zd3cPM/&#10;+BKP/7s/QydY57LnwusSVKyo962UWUH8LARBEARBEATB9XKla2zhPoBHEH4F4BGA+5j3ST7/4gMA&#10;wNN/u5h8aYYPWq//Fv7BP36q3/8f7x0XOwfHRyfF/B6rTkkBAKTRFL2DU9y8+RJ3v5sVjz/pjXCC&#10;/SyOrFfslVn7CRqCvElh36FdgAcU9wjt15HlRihJbgCtujWVV52EdDdUsg0pw0BYncCGTj/dklkS&#10;WMo5C4IgCIIgCILgZwDrJzEL+YUkSiJUFpaKjJ3bT2x047mfvn7PJ68+Up7eqvTvBtR+9rlXQvPH&#10;Sm+cbWUZ66bdqmxbjNF5SnSxnP12cvBFaBk7lpKL3w0pxibWiRSa7y67m2yUU7SrvMDqWSlgaI6L&#10;LYUNXTnEdQkj1kop2rtB96t28y65m3Tbv40kY9OueVlZyKryF9p/LrP8cyeKFuKMixTfetufIwto&#10;xA1VkFpn+i3Kdcu3/65jPq/5B1jYWTj/qJFmoJItVa9zCRZD9D76U9jB+8jP/h5+eghaqqZp19rZ&#10;H9bJWdpypHXfXTvXFeK17sdjLW/4nP6G3BTrqp0f613L1BLrGvRu/769i4QwIwiCIAiCIAiCIAiC&#10;IAiCIAh+MN7oQ431j3ceEM/f1FwfCLdPvvcTH03sZoa9PkU5GE7MZ8gZmD2+iZOXQ/hJH8BC+i8A&#10;aWeK/o0xdj48qmLR6ZWQA9WDytPBHp7c/aXh0efzFffprU/s9PWQADC6NdbXp8N+r388sH4WAPg0&#10;cafEKKfCAIDJRU/9skj9pg4vJcCHBl92Yzj7QEqoYmFISiR67ijaSfWeslHsowOBntPOPIuppAEZ&#10;rfTzzZgEL0jPaGe/G4BuNrwhzT+zOmnfTSKrsXA2PdDkOfKL+bNwLgZJ2AaXnKzkI/N5sRKsAI3D&#10;YwtJwcrKUSXvl5WVwctLPNYU4EZAJhAwt0s5GKr2mCCvCm9anwnIGUjzUYfqj8nqabY56RBshdBh&#10;CxJQCRzU2lpdQcs5ZACJQFY1xkXy+lBt/oJEzq0Zbqioak+FXeDEJ3KxrzWZKy3hRLOhMoAthSzz&#10;+tgIHdqNP/+4NDnr01MluaEvmkSHzNg9/dIlGWnATODsTJuMRqGEabqcnQPIM6U0EzVNymwe71ar&#10;tURCmrqzlJV1IwoUynRjaUzH8PpzKwQvCSvk7sfGlFVMl9ZZlp8UGMw0O2VrJhjsT0+m6eNZefj1&#10;0vR/8Ecou8vy8NFz3Rt9kIc2xMIUAgBeP/RfBLCMHx+gfDVEPunXQVbNClNrd61WZ7FbYnBzgt2P&#10;j5rGYmIJQz/FbDaEpRLKCSdfvYeD+1/h8X/fllRchAsJLS4rsHiHhga5TPsjICMIgiAIgiAIfnrU&#10;1/lf1P8+37pgdX/TFm0AwGfA0wcfYst7LP3JZw9xeMvK8rf7h4fjncNydwDcJXAX0DOgN56idzTG&#10;3r1D7O0UvacvpsXuvhc4wT4K7OfM20TaA3AA6ZaIoYkjJdsDMAI0ErnHxtjR9EMJAiWIktEhF0mv&#10;h/usdZ/zoVTb3Zg4c/O/WCFx0xQEQRAEQRAEP3JYXfHPr+0beQaUC5CwnVvPOLrxnSZHBz55+bFm&#10;4/eqYqynrZ4iNimx1ZP6i2cet5Og28nSrP9blTi9qZ6l8T1adZ2bbK2lP1X5dv7zdk9pt51wDZsy&#10;nN/12zDWt55veC5rxATd71aJHtaW1dkE/vOEDZsEIe3ywJaylnPqbbdhftC1c9LPEyNsnOnmNq4V&#10;GNRt2iTWuKgs5CrlLzN9PePlxP6LSA+6606XkIV0t53aL7aQbZyRXnS+uwhLApTl81lzem9iHCpx&#10;hgMC0v57sNEB8vdfI3/3DeQZtFTvo6uPxZWzXyWn2eb8fRHa6/sqx81SnRcRZbTLXH3WPzRnzqsb&#10;fwTa+3H3dXARYo0FQRAEQRAEQRAEQRAEQRAEQfAWOTdQfn1c+QMBzx4Bk9fA669xq7eLg/o/AJgk&#10;oezNMGGGFVUedyoJZkMCISPGjw8wPRxidtJfPGNqHlq2Zl2MZujdmGD04eE8FmY4zLh797T4+ruP&#10;U//JZP5Eb/rhgOn46ZIwIw1nOlLR2znuL2e/A3Dk4dTYYxq0ngqeIqVBoawRrfPEtnQpYZSBHnLr&#10;u0QiS8mKQsKoLfFYWqF0M1mq36xcuaKbZAkoscm3bvV02kJ6QIcEJRqTC7JVT2nlG+vxuX1ivcLC&#10;/Jqed5kTbqJBlzVmyP9/9u5lOW4sTxP89z/wC69OihJJXSMiMyKrMhVZl7aeVW9GbbPqB6jZzH52&#10;8w56hzarxdgsZp3xALlqa5l1z3RlV9V0V1VLdYmMSEWEQneJkkjx4g6cbxa4OAAHnPAbRTG+n5lE&#10;pztwzgFwALo7+f8clrbTcAWrCnpwyaSbNrgjzagI8m3nwiXofPxXVOVPT60co1l5HCSMzodGV85s&#10;qW+GMG8RjUHYNHTF4CMfdz+6PelGhQEiRwbEgKeEZhhw6D1CBFHlcsbAO/Pvw6j6XGoFZt4HB84G&#10;2ZgYueEfywWe3tx+Xf/dvoX9pWAkZML3A+u691G0utvPh1K01m8y3H9klzvr0btBNIjS7BM4EB5H&#10;T+PAifCoXd7O7Ebhbw/MSn8PwmwBt9JHp3eCpd13cN4AxpvoWh5od0HziCKA4REAYGUFWF2N/6We&#10;vz3B4UmIhy8Oga/+17rdUOx/st9Xn0Hd0aRZFvp1u4iIiIiISL2mr7HS11a514l3cy+47sbv4P3r&#10;//1vcXAUAc4jHETov+jh5M0ywvUusG3ANhCEfeB4Dy/efxv88fr1FR4tdb0LlzyxbEAPQM8RWzCu&#10;A+gRuASgY2DHwzrxbXRhaJtHRFgEkuYYeXMEySwsIw05TarfvAecQ1ZYl//M0tyWxmVS5ixdb/Ld&#10;Gq/n6M2bozvl/bVKHvCBo4u8ZZ+BOsVY0pzh9FtMXwWXrecI85ZG204mfQ9y+Hng01V3DNet/ejP&#10;Rq0AtEIN4oQ8AGegT2si695jbdJWHBBj8ZuRSbjyFLJ1s6M04fyLM1VphDk48/B0cNO+wUJgtuNd&#10;WI/eYI6nvWddOQhzJH2SyxPXx07zRlZ6zXBmaQbvlMc7Xpf0NhzbhGNJ1kuvEdNWSxGkwcyT5qx5&#10;Se2Ypqa/1njAO9D5+Fwg4qj0yUeSXr+HJZATt5E0FL9pa2kV7eTt5K4v8zoXHLx5ODpMPm/S9Zgb&#10;zKRtAEC2riG5Ck5xnUiqB9Ofx5hl7sW52GZmNE53vJmsa+mN6St3k3mT/mSYdDw2nDcGq/39XbOh&#10;EGbD5xJTbFN+vVme2+TXy67DU58LNMQ/myaeN+m0Y7yXp34OEA8miXfLJs0Uc4/DMn2HOBnOzTj3&#10;hs9xJx/PcCw0T5tu7pHwZnSAVT3fbj6W3HrxKTn2WKUF8VlwBpKCaLgIIDg46Pmjt9c5ONoGGMTT&#10;z5K4vuyiODY0I+sjOfjjwjLyyzXZjfn1qwI3xrWRrRtnDSaBC8Vnys0PQHpa5U8xlm5XtVZ+vLy+&#10;lZZFRdsfRvyENd1fwx/38Z92TLTzatovBjKMhBHkAi+qAjPGrltqP70MnRZ4kSZUpsvl+8qv3zg0&#10;oWZ7C4XoVtrXvjQ/0xQbFNcdGyIxZt/l1x17DNKwmcqwklPO3lL/k+y77Nwu76sJfzOfNDJ8SVw4&#10;8Tn2IlCeO+bHB61UXxMwDG5Ir/jpW0d2yrrpeuX181+b7IPC9p++HsHkDaHkTaP0pUMQwB++Q/j8&#10;IfzBHuKApfjvPmrPW2+V59vwmu4b/xxoJL9/5hWYMTwJinMGyF3Ck/uYW67wXmG6oEflZJtqWIvY&#10;1mbXZBjjD+UZu60f/ufXx6r+Lx5FREREREREREREREQWY9KK5Njd4i+C9pJ/U3Td9DdKhb+vuXP3&#10;P+LdYS9c9QfhyVIX7tjDLzkEB4dgq3ti0QkAwJzHIArgf9zA69er8O+7WRvBch+tjSN0rx3AM4JZ&#10;nGBg1ob3UfwL0fzv4jxBl/7FTvKnR+nvxHz8i1VPD8v+AqC8AYRZG7bc66JG5+kJsY3OAfeSqvuR&#10;en4AgDtaoxnbJ9Fxp3KBEmstsWVoI+x3gqA98sEajAanHgdztsKAFqc6lBoYAGgDPoqDDJqMqbKP&#10;iGRgZpExDNBh5ON9FZ2yYp0IiH9RO14rMCMxgNkxfPX4pwnLyK9HC4fttpDtM4atPnx0wpazRmdj&#10;LrXCXPyHqjSetM0P8oERY7Wdtb33R30eWTsiw8CsHdX2zkFga62wH62+64f7ywYAvma3ru5v+5Pl&#10;4z4tGvuLbBb/Iqn0oAHw8H74e/E8s7j/46erGLztIjps59ZLF6q/whiB1kqIzsYJujcPht16Q+AG&#10;CINV4HgP1loGwyNYaxnR0St0O+s4jE7Qa3fxt//n/1TeoprepjbN3xTOoc/zRH9wICIiIiIiMj9T&#10;vcYibgO4D+JLAPcB3AFwD+NfF9/Ndfb8vr88WI9efr+yH+xv7oeHnaxYJH3l21ruo907Rnf7LfoR&#10;lldandU2B2v9gOuA9Zy3FZrfBLEB4xqJHuC3AOvS6MybAy2I6/ycI+mdIYKHpyEygzfSJxVxcedJ&#10;cKnRsk8dzYquSWaFelMWyIuIiIiIyGJkRcpJEhDj2wCiAACCTm8/aK/9sx8c/+CP31z1/ffXAN8y&#10;WJwrA+SiZaoDpPIBFnX9l5dtEppRbjMfljGuz8K6I4vEm9C8/v60ot9xYRmTtptLKTgHRsMymNxn&#10;w9CMBTot8OH08dvI96eFL4w7AlWBE9MaDfKoWqq0j0vdjduO8r4beSwNr6nbp2PCMpqEV9Qdnyb7&#10;rvb4Np1y5aCIeEB1O7my3cI+y++Wpse97vTO/ihjShOFI+QDDJC7PWbfJ2EexeAMAlEIt7yOzidf&#10;Itp7hvDl92D/GGi5/M+Y4ltCVhHAsKjrW/VnysxBzRUh/VFYTmAqDmpBYzoHztePqgtFgRkiIiIi&#10;IiIiIiIiInKGzsXfe0/1a6d7d//tNN1UbfCZFqV/8X98DQAnVY+54wh+w8EfH/db3TZCDKobiVpA&#10;MMDBox767zYRHp72K6b40xAM+d8157c5SekfcyiClQFaG8dYurE/+gtrjzgVIgTMAZ6Em6aWgHEg&#10;CTzhHeKP0jqDX0zG4Qvph9Dlf7k+PzRf/KOFZJ8dPeqh/24ZYRr4cNp+q9oX2SdYjFmmsHz8xa0M&#10;EPQO0d7ZBwKffWjjSJfe0AoiDFwEO+7CWhEYVseHBGEXg/Z7dI9W8eCrX58ykHmYOaRi3uf/R/xr&#10;9HPx80BERERERETOjeR14oPk31eNVioGbADAzpd49Ze/RoPX8Lz5F/8FbRccHTxdOQoPll6G6y1w&#10;Oy5VCI77wGPgxV//3G7/xf32m0vHre5+uG6wHmkbLgi3zLtNOm4YuEpvqwZbdca1+DYDH9eCJG+E&#10;OSDyhJEGR4JJqIaLI0LNDN6Dzo3ZRQrTEBERERH5ULICeaQfXGEkad7Hv8i0zvKRay9/46KTx9HR&#10;66vsH16Fj7qwODgjWT5ZL2kzafS0IuiqYIzTwjLSMefbniRsw5AL+zMkRf+TFJvHoywWmVvFfU1+&#10;2VxeP72/qr9x4zg7xVekln0d1obPEheR66curMHyYQ7TNFxsf6TPCUY/6/rNOkHp8Cc7IZ2zaZxl&#10;Yb/UpWVUBNXUhIXUBVvUtd80LCT90Jx8O1n4xinrjh1Tk/0+NsSgZvnCTsn1VwoLaSTrG7ljl157&#10;Gp7LVj72w4tuc1b6Wr5dN/7h2zfJz4o4J9XHH1MTXL4Ot7aJ8MV3iN4+j5dxLrvmnnpdXsSfiFR9&#10;qgwwYcBIA/l5ZRgzv8b9fFjQ9Xze2yofhAIzRERERERERERERETkJ+TMf7n1wYvZf//vfzHH1mYO&#10;C5iiQ/1Ccr7O/BhWDOCjP6Yf/LyOffT7UURERERERGQGjQI2xr6Gf/TVv8kvFjd4N/tKANy+/Zwv&#10;n632V7sn/cNXvcNob+lZtN4GtgHsEK1wgKWjI6y/R+dw9cVK97i94l13CYh6gLtE5zfN22WDv+Qd&#10;1kHXhbFrsA7MlgB0AUZGeFoQGegN9N4cQTL77FRLPp4UMJLw5hAnpALeHB293igQERERETkjZoWi&#10;ZZoZ6CMHwFnQPQnWbvwB0dETf/x2m/39a/TRSvyhE2nVOGE2rP4eF2xR6LewXLOXAOWQjPz9YyVF&#10;32kBd7ouMVofP6732sZr77cx35/WbrnAeoIC+zmryhzIf97FfPqoDiKIgxGAfMH/cFkrhGzUhW2U&#10;Ax+Ky02+P+sCJxYiLcSfsgC+vH/K+yp/7tQFGFStD6Q5Ac3GVD4+k4Rt1I2pUdflEINCyAFr7k/v&#10;K82d3OLj+8+dq7UnSUUwx0h7Y477VB/CkxtaU/lNyR2LLDgjCmGdJbRv/BKudxnh84fwxweAC7Jl&#10;JutoAWz682dE3fw5dZ3awc0+JqC4fXPa1trr6viBQH/7Mz8KzBAREREREREREREREVmIC/sLrXMS&#10;FiAz0DGc2oU9r0VEREREREQumIlfwxO3AdxP3je5A+Ae8OLBbmGRrOG7ww62nz/3g9+/6/uTT/rv&#10;jltv4j/sT4siDK2lPjq9I6xsv0E7GqxFQbuHVnedfrAxcG6jFVmP9Bt02ALYA+wSPNoGBIAFNDoj&#10;A6N5GrwBHp6eZhEBD9I8ShVO5nI7wMMR5g101JsbIiIiIiLzkBWtG0DSzIwkjYwcEDkLun23uvMD&#10;ly895fGbHZ7sX2MUrsGy4AwCiAMpzNKXDyPP1+uCM5oqh2XUhXFUbGAytqSWGLna8YkyD9K1Ci3U&#10;dzqyXt36p4VmLLCYvIGqzIGRZTDbb5/rCrItKUwvB3ZYGmaA+mLuLOQhF6wx2nbzMZ4WODGJ5sXo&#10;wz0bJ9Ikk7hpyEzVwQJmGnvW7iT7Lk5cKFxrpum/EFZymiwThaOTtpwCUxfWUtPf+P3H0W/NhsEN&#10;Veez5W+kSS/pxYrF9acJgJjmElKeZjY87mkQRhywFAegBr0duOUNhK9/QPT6MegjmAsm7PScG3eu&#10;1u3jLJWp7mfArGNK59V8NQ/JKKyUbFJ5+/RnXdNQYIaIiIiIiIiIiIiIiIg0pL+n//jpGIqIiIiI&#10;iIiIFCXvlzxI/o03DNb4Mr7jxc4O8J93cg1Vr3f7L+7h7aPdgyjsHAzWu+AOgAgIjvtxO//q5+6L&#10;3/223VlbbofL3Y2IvGShXQZxycw2YbYB8yvwbh3GdUes0+gMjkbSW/wZuqAjQG+g9+ZoET2dAwjz&#10;yUdZD7c8rhCIS/viEj8g+YhsERERERFppPzkOX5mHTkAzrnAc2X7R3QvPWP/7ZXo+N11RoNeGpyR&#10;BG0kBbxII+5Gno/ngy4aBV7k1st/Ld+uxPxyLNSfo3HNeV1hc1Xxe1UhdNNgjZrBf0DlzIFycAVy&#10;j8/y6/t0LuTDCYa3DcZyoXm8FnPrDsditWEHswRejARuzLDBtcXohf2Ym19W7K1R2AaLy54ezlE/&#10;1nmGhZyZ8kQtBGNUh2QMly0dX5bCOsZuenLMas+JNKRj+G3xmBebqe5iwn1f106TS1v5cSJ7KyYJ&#10;SQJJMAphQQvt3S8QrG5h8PwP8IdvARcM37r58Je0GTVMHjFgeJzT5Re08QsIywBGr6vD/lDxRCG/&#10;rR824OkiUWCGiIiIiIiIiIiIiIiIiIiIiIiIiIiIyFilYI2v8o8x+6/Og6/+bbpI3NDd7CtxB9x6&#10;9LU/3LlxcvIwOukfrR8Mjrs/8gpg2/Eqq4fv8fn+k9b32+ur3S5WBoOTFZj1EGAb5GUztwXyCozL&#10;ADqELZn3XTi3BHoaLAIsAr0nEaXj8gY6gkbCmzPnfVJCFQdnpGEaM+8+EREREZELLqtvZlxxnj6b&#10;BqKWBY5Y3n7aWtp4yZP3m/74zQ1GJ5fi5dzwtUSaiZF95nzxqfgkYRnTbwiKxd+5sIzmXedXKAY2&#10;nC7fUX79JoP4sIXHRHU4RmGZXIDGrEeyPtAhC2HJL52sgyT7wCpDJPL35x9rGvhQ1e48AiPqitHz&#10;7cb9JNsHgBYHh5g1KGRnPnBkdJtmOVgfRVhG+nZF1QTOtr/+/CoHrkwVFpKd4pbM3zS9pzyXK1Yq&#10;XDZy6+e/TqJuU+uaGQlEQOXlKg3LKNyOQrjVLXQ/7SF8/SPCVz+AUR9m7UaXvTP5uXCR5OdW3jTz&#10;pIFs/udDMkauMwrNmAcFZoiIiIiIiIiIiIiIiIiIiIiIiIiIiIhMbaI/qCduA7if/CX8HQD3gNf3&#10;/ih7uNBgEqzx+i44+MVKGLwZvH0Tdt9mlWsAYIZguY9u7x2W2k+6WFvr+XZnE3QbYLQBCzbNcQvA&#10;JQMuGW0DYAC4lgMDGgIAcPQRnXkAkcEiM3oPmMt/jCx9NjaFaYiIiIiIjCoEZ5gRpMXBGYOWmSOW&#10;Nl62l3qvoqN3W/7k7Q1GJ1sAYeYQl/cTiNeyuOzc7EwLoutqdi2/wLix1D0+6/gnSuz4YGrroRfS&#10;12kF1qNhI2n2wenr5lqZIDBiEWEZdWPKAi5suN+r5gnJyvHnx1UOfKhbrumY6gJJzqWqpJdCssvp&#10;515hn+U2t/Gxr71sjAvLaGCWEIRyWMU0l74xoRlMxmYA6EPADK3tT+HWthC+/AP829cgDeZcsinF&#10;eZyGyMzl3CoHjJwLZxwiMee3t8rXqPofCuMm1sfxc++8UGCGiIiIiIiIiIiIiIiIiIiIiIiIiIiI&#10;yMIlf+T+IPlXL64IKAVrPL13K9fIqK0vvma4efMketp9EW4uv8BOXFgSnPSB4z287H0bfLa63W4N&#10;ljuu7S4P+uEVuGDbEVs0v+mAdRJrAHo09BzhAgM9QYMnaKQ5D9Ab6eHMG83SEA2mH+NbteFxFcfY&#10;8YuIiIiIXCRx7e2wVN4sjpwDopYHYMsbr1rL63v+5HDDH+9dZ3h8BaDBDDBjlpKRPJcmaAsPzcgG&#10;i2FG3zAyr3xHTQP55UYDG6qXzataP71/WosvOh6XObAo6fSoGAmK+y6ZPbnxVa+L2sCHpnPPkteF&#10;2fL52zMaH0KRO8ZZcXoS2mHFbR0tZB8d48gyU41pgsCIOZsorCMfjFEu6m8QlpHu2vLcaT5YFAMb&#10;DMXwhiahGZZrJx/6MEsIQtNNKO+iBpetfPYoyWGIRhTCLa2hc/PXiFafInz2HTg4hgWt4TLG2vN3&#10;amcdkjHxJXmB4Rn5eTZrU+OuB3WbUHmNafLzVsoUmCEiIiIiIiIiIiIiIiIiIiIiIiIiIiJyLuT+&#10;GH4kWCP7uNxKr3//i2Ijd7OvxO373PzzleiwH0atl6vHgzcr78K1zh+wnaxw8hav2w+CPz65vuJ6&#10;fq2P1mo44KUW3BXnuAPYZRq2AC6B6BpsmcAaQGdmoQc9gAjeRzDHeBAkCHrn4OCNcfVB8rHGZ/kR&#10;2SIiIiLz5XnmAAAgAElEQVQiH05agxuHZaTfG8moBQPc0tpb1117608O0uCMy4B3MAeDMan7N7Mm&#10;leszqMyvSO5onPxQN7xxFeXjljut3SbjOZui43LmQP72IkMzGoxsprU/VOBDldoQhiTwIgu4yEtO&#10;wHGF7IVgkAnDQsptjQZGnP2+qw2sqDsVyvusMHlP76+w33PdnhY2MlwwP7jcfmsSYlCXuwPMHoDQ&#10;JKOhLg8IFd/XdhMHYQBJuIuPAADB1nW41U2Ezx4ievs8XtK5Yr/zkg8ZyZtTkMRof7kNqAtr+QhN&#10;FBSTyvZFOWBKJqXADBEREREREREREREREREREREREREREZFzr0nxQBKqcRvA/eQv7O8AuPcl3jz4&#10;dX6ZUqjGTS7/shs9Wx3sB9+s7tMBZPwJxGaGYLmPzuV9tK7ubbr3rZ5znUv0/pIzbka0bWfYhPdX&#10;YLZJICAQwCEALAg8PYHIyIiwyMio9HGopJnzFn/vDXSkeTM6npPKLBERERGRGeVrjklaUp9MIgyA&#10;XHDG4GCNx2+v+v7hLuEDmEMSlgHGKy4mBaKyVpfDxxprUvxbVwycX6e8ftNBnH3RcfoKq6rmuxyk&#10;ka+nXkyUh5Uabt5LXWDEeVF8GTlUDsrIjz9O0xi/HSMhG/l2T9l3dWPK2v0Ar2jrtrVye7J8iprJ&#10;e8oGEOX9fUp/lQ1gGM5hVrzvNJb+lwQ7GIYhD4sKezhtPJNetmwYmkEyDs0gwSiEdZbQvvUruN5l&#10;hM+/A4/fAy6ApfspWX9hmaSL2n/Z8c7NuwuQEzHuelBaEKNhVB/5xp8DCswQERERERERERERERER&#10;ERERERERERERuRCSQoMHyb96I6EaR/e+wNGYco7NP3/IzkH7jb/ceeO73e+xbQjCPgzA86s/d1/8&#10;7rft/qX1lVbU2TaLrpDYMeNlD+vB2QZoGwA36KzrPLx3JOhoII2esMAT9Eb6JPbDkhCNkTG55DEF&#10;aoiIiIjIxyhfg+xg9KB5JsEZnbUD66x/7fsHT/zRm+t+cLhDMAAMZkYCNNJoSXk6k5S7WVQ96yZy&#10;ReenrZCr3G7UeFoZnX9sXHX5JJt3tkXHcWBAsba/HJBRl9XQII9gujFZXLYN2ExBHY0CD86BJoEN&#10;tYXszC2bCwuZ25g+wP4rb2th/5RP27rJm7RU3UE+5CB3m2P6qjJuNzeZpFkwRRqWkR/3GYVlzCPj&#10;J20qHS+ZfU/vAQDB5i7c6iai5w8R7j2L73cOgAeSkI25yIeMzDNwpHbO1LU/bgcu6ML5wV2AxJAP&#10;TIEZIiIiIiIiIiIiIiIiIiIiIiIiIiIiIj8ZdaEazP6r8ua/fzZs4G6hOsFvPfrav7t68yT4xp+8&#10;P1rb82vdf8EO0bo0QLe/j5bfW2q9D9bDoL1qsJ4ZdgHsgNyh2bZzbonwy+ZtCWZLAOCA0MO8AaGR&#10;TMIzaGRWPuItG1H88dwfRTmXiIiIiEjMYGASSGE0mgFZcEZ7+bDVWfsX3z947I/f7vrB4S69b5sz&#10;IAnLIGlmRnDGiulyoXdt0XddJXg59CJf+DsuBKP88mMeled1RceLKbLOB1KUa78LgRhVWQ0NMgWa&#10;GGYc2PC2VYdIjIyrcH85MOLje3U1UWADMGYfNT84+T5pzPbfh3x1Wh5TzUL1k7du+3OBGtkZWgob&#10;aRwWMs1lA7nlLH9H8nU4qMVP33ll/IysGwcVpZd1kmAUwoIWWjf+GK53BeHTP8Af7cOcGy4Pmy3f&#10;Ig1ImrdyYk+hT9RcrvPHr+rnwoyyMKgFbbN8EArMEBEREREREREREREREREREREREREREfnJa/QZ&#10;w8AdEPdBfDm89/X/9UfDx9OGklCNzTcPfedv2sf+pH0cHi69SOv4DECw3Ef38j5aV/c22/21Le+i&#10;Sy3aRki/beYvmwWXQW4DWDGiZWAQmWs5egIMDRbR+8jMvDczgEmIBulI8zA4AHEZYVwFwbl99KqI&#10;iIiIyOzMhvXdHjQHowfNwzvQuyQ44xs/OHrsj/au+f77q4BvGwxmlqXeJU9yp6smzmdTFAY3TSNN&#10;G6gqUi4vP8+Qi8W8DKjMGeBovX45l6Aqo2Aaw0CEcjJHdRBENpbcurMGRnxoVdvQKLAB9fug6fr5&#10;/rOgjHEhFWfk1P6rTq3C5K1NVRneTJuhFU7nSfZd48tGOUNn7HbUtDEv+VCPeWT8VEjftiCZ/HxI&#10;wpWiEG59C+3ldUQvHyF89QPoI5gLkhzRGbKTFhUcUTcXK499ef7VJWrM6KxDMiaeEwva7gtOgRki&#10;IiIiIiIiIiIiIiIiIiIiIiIiIiIi0oAB95KbX9UuRNwG0lCNN5ufAf85XXnU5p8/ZPdw6c3BVuuN&#10;7y4BIFpHfSwPDnHl1kn72V6/tQJsRUFwzSy6EoC7HrYFokdDDy7Y9MCqQ+QBwOgIkBEscqD3ZhHA&#10;tBjNXEVhhEI0REREROQ8cHAAYAAxEpzR6py0ete/9YPDp/5o76rvH14FfRtJcAaTGnla8tQ3LtCd&#10;LTyj0drlBZtWjtcVBM+p4nxh7Q1ldfMV4RflvIFF5CcwaTgNaIjrzHP7NblZF9RRF6qQhUh8LIkZ&#10;iUJoxRRjL4RnTLC6IV4+69Om63+eDAaeVnCfD8hoEpaRtIyk5cJZn9t3jcJCJr1snNbk4k7z+j7q&#10;xjTHMWRvVaRBGCQYxQEZras/h1u/hMHTb+DfvwVcAEuCNaZ6iyNpf/5qrvXpPMvPu5HwnkWFeNRs&#10;Kxk/NmeF62n+HFMmxlwpMENERERERERERERERERERERERERERERE5iApAHiQ/MtCNbIPvh7x5r9/&#10;Nlz5btLAXfDav37MgyuPBra3MXi9t/Rj1Ov8iB3AQHQOB1gLfbe1/Xqtz2DV9QdXPNwuHHacYdfD&#10;Ljvvl+ncssHWDAwIi8x8SFoEM28kfVxDxKzULK1zEhERERH5gOLgDG/D743D4Izucat3IwnOeHPV&#10;999fpfdtMwMsiUsgzcw4feU0Ss+K85XsVQvWVao36Dpb1UrF+ouufp9dub47Gz4wOvS63TclZv2n&#10;HaUdELRhXENhTCMsaSMfujF94MRZyUItSrdTTQIvyuuXAx/O8/bPbDh5ahYYv+2FM5TFov/G+27S&#10;y0bV+ZOu3zSjZxrltqseX2T/aTdJEEbhdhTCVjbR+ezPEb38AeGrH8AohLkAAGa6/C9UIZwFY+Yh&#10;UL/jF7aj59tcOYRn7HlX5/z/LDwvFJghIiIiIiIiIiIiIiIiIiIiIiIiIiIiIgt02h/3E7gD4n5S&#10;CXEHeHLvOp787Q2kYRYAkA/UuPyrZyfBi+5JeOJekfw+qyHovcXejQfBF7i65ZxdBuyKJ7bg/LYR&#10;O+awTWKD8IEzCwjXAgAzH0beIgcfeTMPsliZkas0sVKJ1hx2kIiIiIhISRybAQAe3uLQDFoxOOP6&#10;t35w9MQf7V3zg/e7oO8ABjPLEussq46ftuJ2XNJDudkJK8fLhejDKvzph3tG0lcpVfXPDfIaZpbV&#10;mxf6t+yxdAD1YRlprfowJCJefnj7PKobX5PAi/IyVe1c+LAMYHTyFAIMTj/3RrJgyqEAp5nxstG4&#10;3XmY5FRY8GXLLL6ap0EYBEAfAWYIdn8Gt76F8Nm3iPZfAy7I3sI4t8EZqcZhQuUfFrP2awA5DMnI&#10;356l2dJ1pqD27aNxk+ccH7tzRoEZIiIiIiIiIiIiIiIiIiIiIiIiIiIiIvIBGXBv7ALEbSAfqPHq&#10;3m6yYtlNLN/uRM+Xwxet3toL7Bhal/rA8R6ev/82uImbnZVWe9UM1z24Y+ave2LLYJuO3PABLsP7&#10;jsE8AMJIwiKj94B5kp7OwdEbzY39vGYRERERkXlIojMMIBwcSNJbGpzROWn1rn/rw5PH0fHeDk4O&#10;rtFHS7A4OIMAjTRaEvgW1+WOPo/O1+sWandPC8uoKvRtWDleXn2uBeflNI75STM98rXPE2YOjIxy&#10;0v7LKxX6zz9wyi4wxCtkU8Kqp8d5cVqYx7jAi7qgjfMeEjJX+aSXSg2OfW6e56dXo7CROVw2CsNc&#10;zCle7Keq/XSsc85waDSccsADCUYhbLmH9qd/AvfyEcKX34PhABa04nCNmUIzzlOA0aypKjlczMSp&#10;vZaM+5FUuHCXJ9d52ffnnwIzREREREREREREREREREREREREREREROScSooDHiT/MtmHZo84evAL&#10;HKUr3k2+Pr/ve+97Ud+Oj/zTzaPwYOlltN4GQXTWDrA2eNhtbV9ei8L+RoTOlnO8YZ7XCOzAbNOb&#10;LRttBcYl0NObCwEfGSwCjEbSxx/yChd/mKjLBmQgqCoHEREREZmNg4OHzxINHIweSXBGEAxaa1d/&#10;4NLxs+j47S5O9q/RR0tmBiRhGSTNzDhSPT22KLzuwfLT2wmLewttzzsxY3yVeznwojJoYlzrucAA&#10;2uhjk2zCpMtX9T9tWMfHyJIXV9n3ucALO/Ugjk9XOH39j1+2n+Jvppw8w/M23psTTLoZLxuZ8jof&#10;+ridQf/5XA6mt5i80WAG+ggwQ7DzGdzaJYTPHyLafwWYyy73kwVnJD2d5Xmx6ACUM+msut2xgTLZ&#10;uXemO+DCUWCGiIiIiIiIiIiIiIiIiIiIiIiIiIiIiHxkxlVsJGEatwHcB/ElgJ0v8e4vf413w8eH&#10;gRp3wcu/Wj4JnvdPwv7KK5LfAvY3BqC7eYztnx2u7kcHVwLaFhx24N0Vml11wA5gV0A6GFqW/n2+&#10;ISTMGxAa6AmL67rgkVQFpsNM670+dHmPiIiIiHwkXC6XzcObgwNJeqOZD9sWdKLW2u4PXN54Fh29&#10;3eXJ/jUwWgIMZpZV4iblufmq91GWv1EVbFFV6d6g+j1bnfHTY2PuKfo8Eh/Gb1AhHwCTB02UQzIK&#10;mQOTjnTKdapMtA3NFz13CgEZGIZAjC1Ix2gpejls47T1P2blfVaxAJrOiML+InIvameYfJNOyFnX&#10;n1b+EpW/veD+891k91my78k4OMPi24xC2HIP7U//BO7VjwhffAcOTmBBK1smfovilA1Mr8vz2q7y&#10;hfdDW1A2RW3EVHqxz+8HQ2mfnJN985FSYIaIiIiIiIiIiIiIiIiIiIiIiIiIiIiIXCBJRceD5N9X&#10;lQvFgRq/AXEHeHXvs9yKRf23j9+3fr7+vr/U+s5CgC8Me//xpn3x737bcZs76z4Id7y3q4FFN0G7&#10;QsMleG7CYcsTgcUf++pBI2ERSR+AkY+rJZIwjbhyyUYG8TGXsomIiIjIIsXhGT4uggbiQAx6A33L&#10;XDtqre0kwRlvdnFycI0+WoLFwRkGEKTRjJaGV6ThbiMF4KcV8eZLhBs8d7XyDSs+OPNT4HQ8oyEf&#10;aS6HZc/AS7dPaTnbytw6yN13WgN1/TZRDHuI1522/nyScI3zJh/YAGCisItyQEbaxkUMyyhva+6B&#10;isnTfNuHoRul8/Y05Tk34WVjdCAVbX4oCx5DOZuj8FiayZkGYRCgjwAAwZVbcGubCJ9+g+jdK8AF&#10;w2CN/LpZY6zvaBZTXajOy8GdzUhYzdiLft2Ovxj7YtEUmCEiIiIiIiIiIiIiIiIiIiIiIiIiIiIi&#10;PyG5QI3sK7P/yl79w3XgH2C4m6x4F1y7+oQHrz49CQ6jk/7h5ZfReusBAHQ232Op92QpiDo99LHu&#10;XHDNm78G2i0HbpNYc+CKN1t3pBGIjAgJRjDz8SjoLf4EcCOHHyHu6enMqUpCREREREY4OICENzK5&#10;bWCUBGdc/YFLx8+i47e7ONm/Th91zRkQB2eApJkZs4rrEVVFvFUFvBMUzadfqwro5/KMt7rweFxI&#10;xaSBF8BkmQN1NeNNNzldt2r8tPFtVAV1fLwvLKpG3mxr8gESxa/zHeF5wJqAgpH5NulkmLamv+78&#10;btp3ef3yteQs5K9bZ9R/VfOVXZsBuSAMkmAUwrqraH/yp3B7PyJ89hAMB7AgiNshi6EZnHdSRjq2&#10;mjbH7btsXlYd+J+aC3iBWgAFZoiIiIiIiIiIiIiIiIiIiIiIiIiIiIjIT9y4AgQCd0DcTyoz7gAH&#10;967h4Ol1IPuMagB3YbgLbv7Z0nFraXDs33efA/gGMLSW++heOkB34+02O51teL/tzXZp3DG46wCu&#10;ANZ1pPPO2j7uN4IxMlpImDdz6ee9ghwO2BlMYRoiIiIiAhgcLA7LMGMcmkEDw5YFnai1tvsDlzae&#10;+8PXN3z/4CrgW0lQW5YelzyhnKAEfMLK8aqHF1L/PNroaaM7LTcgfeZfFbrRJHOgrma8SVBH2ke6&#10;fLn/cW3UBXV8rNIaeks3eMrwj0JoxgUsSDcYWD4Pkm3OJkU2Oeaw/aedPHXhOE27zy9fbuOs1CVX&#10;LLjL8qbXDScNvyCZfU8fv7sQXL4Ft7qJ8Om3iN69BFxQWN7MxoSh1GQpTbwV5bsrduDIvLxAFy9g&#10;gk0qJ8PIaRSYISIiIiIiIiIiIiIiIiIiIiIiIiIiIiJSy4B7YxcgbgP4DYg7wJt7nyYrFa3dfMHO&#10;5qUX2MYLmCFY72Pp6AjrG+hE62+66OO679sunLtlsCve+8t02AJsy8DAAO9hNPM0Q0RvkYGecDBz&#10;5ukBuKw/ZzDAw8FdtBITERERETkNc5EKZgS9gb5lQScMete+dYOjJ/5o75rvH+6Cvo0kOCMuVU6j&#10;BICkWLeiWneGyvF00XGV4DMrNpreyucElDMDyiEUI0MuLTNx5kDNdjYJ28ivlo6h0P+4bmv27U+x&#10;DNuSdI1i2MZPYy8Mw0FGHpmuwfwEGjeZxgVjTDIJrfS1fPtDWHD/+WyQ/H2nXmpKQRgkwSiEddfQ&#10;/uTXcK8fI3z+EAz7sKCVLWN1oRgzhWVUKF+8xl6Ia1M8sJADMHM4yAQuYB7Ih6TADBERERERERER&#10;ERERERERERERERERERGRqSSFFA+Q+5p9QHfBwaNt4FGywl0Y7oLbt59zdfuH/tH3W/2T/fY/D1a7&#10;/wwCnfUDrA0edm1trefbnU0jr4O44Qw3Pd0VGNfNbAXAOghPMDRnoXl6D9LMkaSPgzQAZwRhZvSE&#10;GXhmFSAiIiIi8sGl4RlZcAZa1lo6CXrXv7X+0VMev7nq++936X3bnAGMwzIImtXGLQD1VfB142i+&#10;6LwVgi2mVLd+o7CMMe2NC+rI9zEu7GN8YgYqi7KnHbd8pKaaPHVtYWRO1bZUl3/wscy9qvGe0fjz&#10;u5m5bquCNCrXT4Iwsts+AgAEV27BrW4ifPYtoncvARcMQzby7ZrNL0BiZN6VHqteCfVbOecDMM9t&#10;lQ9CgRkiIiIiIiIiIiIiIiIiIiIiIiIiIiIiInMzrtgDxG0AvwFxB3hxbwcvHuymjxXCNLb+uHsS&#10;rIQvwsHyCwBfJ1WOeP0/btoX/9vvbhiiK4Tt0rhrxA0SuzB3ycDAgBbhAtKHBos8fWjmvIcZ6AE4&#10;utxHKRNmJGm1HykrIiIiIh890uLQDBroHQjn2kvH6FzLBWccXAV9C3DIwjJI0rJnuTb6fLdB9Xi+&#10;0rtu9RnCLE6Tr8dOMwMar4tisMVI5sBcR1rdP8aFa0w5gLMYu5wj5ckzS2JKVQDLactPcdk4F6qu&#10;T2cQ+jGvqIgsCIPMAjQYhbClNbQ/+RO4148QvvgOHAxgQVAM2ZhpC8oDaZC9VJZdpPI7fI47Px+S&#10;wfn9ADIaaMy+NvOxnBDnlwIzREREREREREREREREREREREREREREREQWLil+eIDi16FCmMbrez/P&#10;rTS0vPOOz7//7FHrev9RvBKw96tb7ovf/baNra1tH7mrgfOf0Px1B3cJ5DbMXQbZMTAyc/QwRmAU&#10;ABFhUVI9ZZZUqcSRGgDN9MHTIiIiIhcJk6p5M3h4uqrgjMO9axy8v0oygBnMjEaCRotDNHJhbyjd&#10;bCpf87zAoAzkmo8DJwgmBeRZ4MUp/eeXy4dlpI8tvGi+FJRRCOuYov/8+vITU5jwM0yA3Hk7Lgtn&#10;5M78+f6xzD8rfS3fv0D5fTvrpWYYhGFxPoSPAADBlU/g1rYQPv0G0btXgHPDYI0Z+yyNAI0u9oU5&#10;suAfEnMMySg02zgko7DSx3NOnFMKzBARERERERERERERERERERERERERERER+aCqwjSY/Zd39LyH&#10;o+c9w91kpbvg2v/yxL/u/Ook+MfBo3Bz+RG28TfWe4vXbx4Ev1z+dDM8CTdptgviEzN8Yp47cLZG&#10;cNXAXkQLDT4kEZqZdwBo8AABwnxcUxMnaRgAuvheEREREfk4kXBIkyOMGAZnnGDj+rfsv3/uj95c&#10;4+Bwm/ABzMHSJ6iExblqDSt8yxX1TcIy5lSpTRBGS8Ihho3W1TNXdTs2WGKarJCGQR3lZcvjULKd&#10;jDN2es1YnD82JKPJQpq3Y427PM5y2mdBGMzdjkJYdwXtT/4E7vVjhM//AEYDmAuAuYdmNB3oBBfJ&#10;2TrCIsI4DAZWtVt5LpTTj8onzaL3wcWhwAwRERERERERERERERERERERERERERERkXOnriyFwB0Q&#10;95PKiTvAwX+4VlzpLgy4iZUnS9GTh4NXwdHqKxLfwPD/2jbw+n++5T7/p7++AUbbaPG687gK2g2a&#10;XQO4CtIBru3hYUBowID03plL6ySTD2N1Sa8+rggxlT6JiIiIfHRIi0MzaIy8A+Css3IYdFa/Zv/9&#10;kyQ4Y4egM3OIwzKQFF3HCWtIwzeq1BXNV1WFn1qFPwmDkbWBE5VrlPpm7n5aMbximlruuvXqNrk8&#10;5kL/k3cvPyGG+NROJ0x8lpaL86dve7oBYc7n+MVU3lXz3G2WXKpJxm2Zgd4DAIIrN+FWNxA+/T2i&#10;/deAc8Xlx1zmF2sxwRb1qSQc+yNtWrTkLZNxSUgKyJiaAjNERERERERERERERERERERERERERERE&#10;RD4aBtyruj+uW8RtAPdBfAkcHnwO/PVoTc3S+3f+xWef/tCy/g/Bev//Wz/YxyeP9lr/sr7eWVk5&#10;uQZnN4HoVgC7RmALsF2DWyM9ANDMPGAR6D1hEWhwBuPIx157Ax0Br3IoERERkXPL4OHhYHAweBCF&#10;4Iz26tccvH8SHb6+xfDoCgBLgzNyRdRZtkSh6XKFd7kSvO6+uWBN4ARBs0JwRVUQBVEftDFt3kBd&#10;yEZVe+Wwjln7nyXoQz4u2SEuH3TasGh/UR2nTefPa4VlNFZ9IZ2/chAGSTAKYUtraH/yJ7BXjxC9&#10;/B4cDGBBkC3z4UIzztCct9HS8y79ATM2vak2xQM6ccZTYIaIiIiIiIiIiIiIiIiIiIiIiIiIiIiI&#10;yEcvKZ54kPz7CshCNEqO/2sPx/+1Z7gbr7T68KF/1Xkftl92w72TS99wo/0NAHQ3j7G9drR66I8u&#10;efhL5vE5DDfhcRPwPViw6sANT5CGAcgBjDSa9wRBwhmN5gD4M9kLIiIiIjKtOCzDHEgPM2fMB2e0&#10;2iv/xP5BLzp6c53h8eU4R83FTzhJwMwsX9U7rkA+f9+iAhySoIAscCIbixVyBMaFSOSXKSw3bd1y&#10;TS10PqgjW7QUlDFL/3XbqBLsi6d42lk8d5OIjHieLeCIl8/zcRNLE26s/CWCWHzOSBqEkd32EWCG&#10;1s5nCNa2ED79PaL914ALcsva/DIlJt6wuScr5Zo2IP5ZNntTuZAMNk4p0okzCwVmiIiIiIiIiIiI&#10;iIiIiIiIiIiIiIiIiIhcSHVFFQTugLgP4kvg4WefAf/3z5AUnsQr3YXhLjj408fvg+X++/5h8AjA&#10;P7SWBuhuHaC7c7CDfrRDZzdhtmvgJ4TdAm0ZQNcMbcDoYQMDBiC9wZknDM7lalwKH3Osmj0RERGR&#10;D8ghfkLmnMF7xqEZnpYEZ8C66+9anbV3PHnXi472bjHqXwKAJDgjC88wS5Iq8pXHdc/2FlX/PPKs&#10;MukoSacYV8NMjAZWZI9VhFtMIh/CgZp+0mfllY9N0X/dtpqefV84+dOsfNjneqjrOionPJSX03yr&#10;9aHiEiwJikiu3XEoRhTCltfR/vRP4V58j/DFd6CPYC6Ix5osO3vnua0uXxw/YmNDMup+5mUX97oT&#10;SMZRYIaIiIiIiIiIiIiIiIiIiIiIiIiIiIiIyE+KAfeSm1+NPEjcBvAbEHeAl/euJysMrX76kp3H&#10;R8+xjecg/gd2gL1f3XJ/+s3fL+9HB1fM2xdmdtPBduG5A2fbZm6dNO8AeNKTiAgLzeDpYM5nvRDw&#10;iMs1YYAn4FQdIiIiInLGXPwULC5nzoIzogAAbGnjXWtp/YE/erfpj99eZ3RyCTCYGc2MJM3MCILJ&#10;c7zh87mzrP0t1xznjQnqSGu206/527OGTIyro86GXKoZn7n/0rYW2puwKTm/KmvwsaCS+5p5nM3R&#10;Kppsp8ofrzONSTCDgSDjmCODgd6DZgiu/hxu7RIGT38P//4tELSyYI2pQzPKF6FCihAWE6J0hpK9&#10;2WTB4bYacSE2/gNRYIaIiIiIiIiIiIiIiIiIiIiIiIiIiIiIiCArx3mA3Fdm/6Xef3cF79OF78Jw&#10;F9z4d2/8j60r74Nn6+8Hq63vAKC7cYS11b0eI7fhEF2H4SaBn4F2g4ZVAD3SuuYRMkBoRAh4enNM&#10;yywdnUIzRERERD4g5wzeD+MbzBnT4Ay3vLnnltb3/NGbK/747U36cC0NzgAAgmYwJLXD5eiMxamr&#10;NG/YN2uWmzUsIxvDmHrocljHvPofCd2QCycfjEEsMCwj31lOoZ98UM3CBnFxjItKOItdF/dRvPCY&#10;GUCCUQhb3UTnZ/8K0fM/IHz5KA7LcC5et2lwxriLUN1Fd+zWX5BJpQvzXCgwQ0RERERERERERERE&#10;REREREREREREREREalQVoCT1j7cB/AbEHeDtbzcBbA5XSII0ep8/f9da7r8D8AOA3y1dOsa1X71t&#10;7+3hmuuE1+H5CYiroN3yhh2jaxvRBsw5MgSsT1hEg8EDcIAjYIyLSYafXx5/XfjuEBEREfkJcrns&#10;Mu9p5oz0NEZR4GBwK5dfBt2Nvejk7WV//O46/aAQnIEkL8NsggrnaWuhSwX6Sc8g2KjNtGQ5rWE+&#10;60kEXPkAACAASURBVKCJct14of8Z2lUt9sVXd4jP6kVSbS7GBck1WKQzDTspifvI9WTJf7m76COY&#10;GYJrv4CtXkL49Bv4o30gaMHMmoVmjLsI1aaFVF345rxnSCAJBzkfTklVkkoKzBARERERERERERER&#10;ERERERERERERERERkQkkhSkPUPxaDtK4Dbx7sDNSxTJ4+3gQfN7//sTa37e2Tv5q+egYa4fshK3j&#10;nkf/FuA+h+Em4K6AvAbahnnQHOg9PMHIYJEH6AyWD88AAAVoiIiIiCxOEp5hBGDO6D0NURTQObiV&#10;K8+su/7KH7/d5cm7q/TRCsxgMMblyDRLqqaTcufR52uz1kJb/qaB1iwoI1uHo6EV6f2Lrlwvh3XM&#10;tX/VYF9o2dxBMXDhzPq23DeG4nzTq7KxPvRuslyskBUvoDEiC8VAFML1rqCz0kP49BuErx/HazkX&#10;Lzo2OKPmIlQ1WQspRfkJNecL2bkKypBZKDBDRERERERERERERERERERERERERERERETmoBSkgawW&#10;suDF318H/h6Gu/EK28+f+5XjJ/2jp+svT9bbL8Ol9n/rrB9g7fEfusFG7zLR3qZFtzzsFwBuwLgO&#10;uE0HdkmEAAaARWakJzyMMMRBGgrPEBEREVkM5wzex7EO5oz0NCJsOdeCre485tLmC3/0+prv718l&#10;fScNzgCA+NmZMXmaZnOrhc63YSiGZZySIJDWZue/ZvXaGL/uPBCjQRln2b98vEbmTm6uLyo4o/K0&#10;qjp3NW9Plb/s5cNOziL0pNyHJf+zHJ5BAOmlOgphLkDrxi/hepcxePx78OQQFrSyYI2JXn6noRjl&#10;C/DISBfg3IdlKOmoKQVmiIiIiIiIiIiIiIiIiIiIiIiIiIiIiIjIAtQVyRC4A+I+iC+BFzs7ePGX&#10;u8g+mzgJ0tj6sXvS2h88jg6XHxP2d3hOvL5/y/7oL/7Ldd/hLXh+ArgbDv4WzXbo2TKzDgh4YOCA&#10;AcEoCc/IlRqe5ecti4iIiFxcziXPqTwtqaem9zRY2HIu8La2+70NNp/zeG+X/YNrhG+ZOZhZ+uQs&#10;rgZmdns2Vv42LvwuP/1Li8HLIRl1aIt/9jiuVvws+pePV2HuAIW0hUXNm9p2rdi/XnqdjoWdNLx9&#10;Nrtt9ECNXAqTgRiTkSahGGAE19tBp7uG8Nm3iN48A+Lre9xO0+CM9AI3EpJRHkTVRXrGCWZ2tqEZ&#10;hUNdFw4i01BghoiIiIiIiIiIiIiIiIiIiIiIiIiIiIiInCED7iU3vyo9lAvSeH38M+BeEqBxN66O&#10;Wd5+y6dPfv5j6/rgx2Br8FfLR0dYO2SH3ePLIf0ngH1O8hM42wb9jhHrhEUG0APeaCEdIoBwhKM5&#10;wANwLq6S8d6y2/SqXBERERFpwhkc4gJpADDn4L03MGoFre6A61e/4+D4uT96fc0P3u8CDMxcEmtG&#10;mFk+2WL4HGyaWuh0nYr66jRAw9KC9Io66bR+eSRMY0HPDMeGZJxF/4trWs5AOSADiOv/7bzEBH7w&#10;AZx38VFKLoBplA+a7rj89Sx/e9Ke00tmfTAFAItbT4MwSIJRCGsvoX3rSwSrlzB49i04OIEFrWyZ&#10;2tCM8sVvTNelgeQWXNSFkYUfRXNr1pJjNNV2yzgKzBARERERERERERERERERERERERERERERkXOg&#10;HKTBOEDjNyBuA3gAHL3YwNGLjThEA8D28+c++v1hP+qvPxmsB09I/q6zcYS11de9KAo2jP6GGX/p&#10;4T4F/RU69ODRS3oZAAwB80bSE3RmRo+44hMAzFHBGSIiIiINmcEZ4L0HCDpn8IwMRMta3ZOgd+Nb&#10;199/Hh3tXWd4vA3QzBwBMCn2jsuIJ6sZj9Usn2ZxDEvS8w/i1ELlRYRVjIRh5PrKh3Usqv+8Rbcv&#10;i5XNIyAJXBjJzzjDwZQ619w6RdWOim83Cb8oRm2MBgKdphQfVLhn5FqZXy8Jwhje9jACweWbcKub&#10;GDz5GtG7l4ALRpadnwVNMLO5hmXQCEuCMbLbhtGEpGatQSdUPQVmiIiIiIiIiIiIiIiIiIiIiIiI&#10;iIiIiIjIOZQL0MgkIRr3QXwJvNjZAf6fdGEAd2G4C/Y+f/4uWO6/M+IHAH/V2jhE58ar5SVvP0Pb&#10;blnE6zT8DOAnNCyBaAEIQAxgfmDeoqS6B4CRaXWP9wanEA0RERGRccw5GAlPmjOjJ430DvTOOquH&#10;rc7a1zzZfxoe791geHwZANLgjLgMmrBhlETT6u/KemKSE9UY5wMryoEW89K0zbS2ehEK27igPmTx&#10;6uruDVh8fX05HKMwsAX3fSGM7qCmoRfDWA1ky04SllE1kuGhbHCBsvgKTTIOwiDAKIR1V9H59E8R&#10;vvoB4bOHoA9hLojHly47yYDOQj4kg/Pr1Ghg3cW+dvvGnTg6ocZRYIaIiIiIiIiIiIiIiIiIiIiI&#10;iIiIiIiIiHwkciEaX6X3Mf7vNoDfxF/fPdgZqSbZvP3o6Pjz/gP/svMAvXd43bkffNH5ZNWF9jMY&#10;fg7zN+lxE8Aujb2klNEbzIM+NFqUFNEY89VE01YliYiIiFxw5hwIWFKMTOcJ770DAOuu77e7a//k&#10;D99e8idvbjLq92AGM6PRyCTSwZqU3peXyFV/W1ZWfrpy+IAtqui/olg6Da8YCeuYY/+LDgKRs5Ul&#10;ypTmTl14zCIGUNuVXiE1xOQaNdm1Ko3VqEpdaB64kT96w6iMunGwMNYkYCJpzGDxHPQRAENr+zO4&#10;1UsYPPka/mAPCFpJHuU5fPk8x5CMQrN1F9lx52Yhwah4bHRSjafADBERERERERERERERERERERER&#10;ERERERER+YglhSMP0u+Z/Zf35sFN4AEMd2G4C679m0H0uuvftdY3/y5cav9du3eI9ttXyyvAlgXB&#10;NZJf0PALkFfpbA3gutEcDH2ahQb4pFKIZrSkYglGT5hL68dEREREfvLMOcB788mzI2dG76MAANzK&#10;5p5b6r2JTt5c5vHbm/SDVTAOzgAAkpbeRtXzq3JAgFXcN4FCqMTkmzo3iwjrmKZ+W84nYjhPCyyu&#10;/z+L45mdI/kJpMnU0HBHxadl8502DLvIX/LS+ItmgRRWu+TwnvwS+dvDdZP70mstmYViMArhlnvo&#10;fPZnCJ8/RPjy+zgsw7Xi1miw85LaY7aQ0Iza4BGr2PMjKUnVYShST4EZIiIiIiIiIiIiIiIiIiIi&#10;IiIiIiIiIiJygdR+XCtwB8RvQNwBDu792XCFu/FKm49/ODp5NvjRH3d+BPA3rfVjBNtvV1ZXBp+a&#10;Bde9+U8BfGGGG/Ts0tA2MvBE38EPzCyCMwOYfB66RxyeQTPYWdWuiYiIiJw/zsUlwN7Dk+bM6Emj&#10;jwJzDsHy1kt2Nl7z+PWuP3l3gz7qAhXBGSRgNnxOVReM0bBwPx+QAVTULZ+BtO9CWMciaqVrarDP&#10;cltlPvLzJAvNSI7jmYRlIJlOjPMGjMnUmjKo5qelmOiTBl1MvtOG4QqTxCsMwy/S/q32vmpW+s6y&#10;EAgmoRkAQB/BzKF97Rdwq5sIn/we/vgAFrTijIrGW3yxJpSlSTOVJ3FKYRmTUmCGiIiIiIiIiIiI&#10;iIiIiIiIiIiIiIiIiIj8BBhwL7n5IL0vCdG4D+JL4M3hLeBvi9U4G7/68bD/+eAf/fvWP66uHuLz&#10;g8etp5dWNsJu9InBfU7jZ4BdN3PXSK7SIzKQMEQwFwL0lnwAr+UqX/jBP7dcRERE5OyZcwAAAgYS&#10;zozeewMQWOBgq9uPbWnjpT/au8qT/Wukb8OS4AwSaWxGUttthadT+WL9U+qN0wLxckDF2YZlJMXp&#10;BJjr9KwDLPSs9OOSBVPk78uFVpzFsbTyDct90WQ6RXkHNY+7iI/vMN5i0nySNA4jvYRWPRbfrh7P&#10;sK/RXolcWEYSnEESiEIEvW245XWET79B+PpJHKBk1eMY7TR/gcr3+3GFShiTYJF8QlL90qjevosV&#10;HjJPCswQEREREREREREREREREREREREREREREZGfqFyIxldAUpRSqEx5+483gH+E4S7s9V2w/ec+&#10;tH74av/yyqvBQfu/dTePsHHpxfrJYXC5A3/Lm/sjwD434DKBTdCWDQgJDAhEZvQgmIZonO32ioiI&#10;iJwf5hySsIx8cEbLuVZka7s/sLvx0h++us7B4TbhAzNHA5iUi1uhcjxvTE3xyEpVy53ZM7S4KJqG&#10;+Mkhk4GfUf9ZyIKekX5U8iEv8dw527CMfCZNObRB5fynqdt7zQxzgqr2fpOe88ta6XqYC+1J7h/t&#10;v3jJzYdv5F/aGuLQjPgyDTAKYUEH7Zu34VYvYfDsW3BwBAsCwIYBG/FAkwltudtT7Ktzb6rN0dlV&#10;R4EZIiIiIiIiIiIiIiIiIiIiIiIiIiIiIiIiAKoLUAjcAfEbEHeAb+/9crjwXRjugoe/2NhvLfX3&#10;STxsL/X/U/fSAbqb77a9Cz4L4G4R0aeA+9zAK6C1AbbhXWjwA5oLzbwxrjAyTxIAHGne4s86d1n1&#10;kIiIiMjFYs4BALz35szoSfOkgb7lWksntnHjG/YPn/rDVzd9eHQZgJk5Iks6IwxWrCEv95Er864u&#10;Ah+ud3ZPutJxWO57i+vDz2wM8rEZF43wIcIyqh672PJbOc0WT7+H8oEX0/Zct1518tD4VopBKaW1&#10;06AMxldcMwPpAQLB1nW4lR4GT/4F0f5LwAXJ40x6qBvHBQrLmMgs8+2nQ4EZIiIiIiIiIiIiIiIi&#10;IiIiIiIiIiIiIiIitQy4l9x8kN6XC9G4Dbx7sFuoXNm6/R37n3Zf+KD9AsBfd/v7aPHNkvU7u0HE&#10;Pwbc56C/ycBdg/dbIGj09LAoMIQEIjoApAMMWYiGmXmSCtAQERGRi8acAwEDCWdGmv3/7N1ZkyRX&#10;eub35z0RmVlZVZm1YautsXU3GmigGyBtONJwJKs7mUQzmW40po9TH2QudcUe0zIXMpOGoymSreE2&#10;bJJtBLoBdJNAA4Wtlqw1twg/ry58iRMeHhHunllZ2/8HM6RXhJ/F3Y97Rl68TyjGGOQKYfX4jq2s&#10;f2J7907FnTsXPds7LZnMzM3MXW6mPGjM3WW1z0pNIRmPk8tlZpL7TC20URONOVxSutrd0pV/NOpL&#10;c1EIw7MnjQuR+h992Sbta7k09qdP+7KXSbzFpP2ysIxJ2FC6Z95+UVpR+Sgunst5gEY2lq0d1+qr&#10;P9X45uca3/hMHjNZGBT7NvVUP/dN7x0yd4k/u58aBGYAAAAAAAAAAAAAAAAAAAAAAAB0koRolF9u&#10;nrj90avSv5EkBUk6feezuPKLtV0/u/J5trr2+fqZHZ33+yvb29svjHz4iru/JQs/NOmCgp1S9E1F&#10;j2a2b2aZu0eZu7tMcosuJzwDAAA8iywEKXO5RUkmC+YxxiBJ4djpu4O1jXvZ7t0zcefOJc9GJxXy&#10;4AxJcrmZmbu7T4dmNBdae1U4frRMdni193huTMIyXG5Sumi8DFupO8Q1lS5Zq20/H0u3fqRdj37e&#10;fsufT81RFV3jMibjp+3bPgPLeIyyxaS35cdfhmVU2zFKZhq+9Ibs+CmNv/lUcfuebDCUWUOPbguG&#10;OOSVV4UZHeGK7pN9gikEZgAAAAAAAAAAAAAAAAAAAAAAAPQ2r5DGJSlK0p3Tr0l/Vux8VbYlKfv7&#10;L0ch7H+9tzX82mV/t7q7oxOX7p8yZa+5xVdN/ppLP5DiC/KwJvmKS1mwsOeKmXtewhM9qayJ8Xmo&#10;VAMAAM+6IJkFyV0eoywE9+jmMRu4pLB+5patbtz1na0X4/69i+7ZmiwPzigKrYvabpeK5IymWuTH&#10;EZZRcsuL4c2sKEKX8hyNRx/iYa75AQt4YrnVYgqsxbVMltJ0AEP3dbbor57n+0+QLmEZTWer+eLV&#10;AzKm+8n7MiXPj4Wjl9e7uX27tTCb8NNlFZWhGe4+2c7GGpw4p/Dahsbf/kbj29eVP8vD1NHmC7we&#10;03KIUS1pSIYf3oPR3PJnffETjw6BGQAAAAAAAAAAAAAAAAAAAAAAAIftakMh1BW5PpTrx9K3dy5J&#10;1/IADV3NK4/O/tH1u4NL+/9g8n9Y276rtZvfrNnJ0y9omL3jsh+Y+0WXLinqlPJSnmjyzE1jkzI3&#10;C2YWVBaWejSzkH/jusfnu44NAAA8lSxIcs9rpoMVwRlxaIOB28kXv7bs1K24fet83H/wiisOzYJk&#10;5j4Jy/AiRaP6LNStSPxwzRv3SOZU1Gs/trCMsiC9vo2lqpiCIiBj8qrJqkJ/TecHTGUJTAITytuh&#10;z3qrRxU8P+rBDI0neYH6PvWwB18caOIut/yV2TXQNNvp9uW1b4rqaLsGyj6nYzO6BVZYcc+XoRmS&#10;5HEsCwOtXHxH4fhpjb79jXx/VzYYymL5qEjP9yNwiCEZU932etASQdMHgRkAAAAAAAAAAAAAAAAA&#10;AAAAAACPnEnXis2fSVWAxh/L9Y6kj6TbDy9K5xUk6eyXn8bRjct7MaxeH59Yv378xMP/8P1//mb4&#10;1YtrL48Hft7c3pHp+yZ7WdIZSRvuPpb7yELIokc3eYzuFooKI7M8ROMxHDwAAMCBmEkep4MzJB/a&#10;YCUbbJz/PIwe3si2b1/w8e5LkpehYV4UZps/IVXIaVBBuu1HED9QD8qYLrx/1IOXoQ7FBMptQjNa&#10;sSIwoTR1LcvX56RY+NSbk9iMLqEZ826e5+fq1QMuuijb1eNG0muy5BlQ3TtWbVv5etKufk29+L9V&#10;0RZW26f9MdnUVhm+0W8FmFmRZJRsZ2MNzlyQrW9q/M2nyu7dkDRM9rUiOONRPCsfTb+9nu1uxWmd&#10;DVXBfARmAAAAAAAAAAAAAAAAAAAAAAAAHLkkQKN0xSUpStLtSz+Q/m2x41XZbUnZl+vj8Mno+vZ4&#10;7fpgff+/rJ15KDv98Oxq8DcHCpej+Q9M9gOPcdNkK5INTLYf5fsmizH/dnYPFkyS3KO5BzcjRAMA&#10;ADz5ylwAj25laEYZnBGGJ3bt1Mnfxr1738WdrYue7Z4tCqxdKmqW06SAx+AxDi15cfi10Ayp+Pej&#10;nlY9IIOwjNZcksxqoRlFIIIla2pOPX1abp+2nsRnLB9/XrTCE5FC88jVj7LrEc/bf9LvwlCFKihj&#10;ull55ZcF78y/doufR039Tkd9HOxpVmQ6qgg1krvLs7HC2gmtfu8nGt/8XONvP5PHTBYGyb4HGHTu&#10;ZHS0eRRNF6RMMLL0jkNbBGYAAAAAAAAAAAAAAAAAAAAAAAA8Ca42lKBdketDuX4sfT16VfqHSWnN&#10;5jtf+Oqra7d3BsPbQfqbY7sPtLG9dXI3DC9YGLwTon4QTZckXZJrxaTMzaK7jyWN88IrN7MwNSS1&#10;iwAA4ElmJsnz6IC8vtg9egxyKaxt3g+rJ38dd++eibtblz3bPykLeXDGpEK8rEQ+sk89aeG5Ff8t&#10;LJI/3MFngjLS2my35yH04OnkUi0oQ3Kz2dp6aX6NfdHeql2t2K1d3MVMXX/rls+CRXEhffppvkjz&#10;ngdlmIS8eH5YEVXhJi8u/rznyOTdNB5l8sqy46n3m7edjtE4jFVQhmVU2zGTJA1fekPh+GmNvvpE&#10;cfu+bDCs9j2yv1cfUbBPFXRTfxBPITSjCwIzAAAAAAAAAAAAAAAAAAAAAAAAnkgmXSs2fyYVBTNV&#10;1cy9jy5L/0aSFCTpxe8+i+NPVh5kL6x8Mlo/9snqqR1tbG9tRreXw9hf9YG/G6K/4RbOyONp5aVW&#10;++4+dlM0d3cLZu6hqszK5/F81MMBAICnS1lnXHxWsWDuMRtIUlg/sxXWTt7NdrZe8r17Fz1mawom&#10;y+MH1LXie5K1Mb3dfqqP9+NUWped1mYfSVjGoqLzR1SQXnWv6eN92gJCyrCMemhG/p6WHogrDyHo&#10;G/hQj4uwhteebQeJC1mUy9PuzJmVz5x6i+VJKYuCLdo8wcpsofR6p30f5tUvgzDKgBB3l2djhZNn&#10;tfr6Bxp/81uNb38lmcksFH+lmsweUaBE+afwIT+byqATKx9CMyEZbTwfd15XBGYAAAAAAAAAAAAA&#10;AAAAAAAAAAA8FZoKY1ySoiTdeOk16S+KHa/mO+/86rt7g+/270n6dH208yfn37m3snV353XT8E2T&#10;XnPZmyHooruvRdmKxThWCCOXsmCyqLxQrxj/0VQOAQAA9JWEH3h0y0Mz3DxmA4WBD0689I2vbWzF&#10;nTsv+/79V1xxKDOVldZFgXZZFT73M44V5efpdtsQjEnZev4z3faGQvdDlQRl1LUJXDgUTR8hj+hj&#10;pdWOv9x+WkIz6iEZaXjG0vmbZvbtGvUyb9+jK9mvj/Q4wgL6jjk567PtF/dpsio8QuXPqeATT/Zt&#10;isuYnYknYR9tAy/SJ1feT5+4oHaqcJDiuWCSPBvLBkOtXHpb4cRpjb7+jXy0LxsMJflT8ZdpGpLh&#10;9Qfx3Iu36Po84Qf8mBCYAQAAAAAAAAAAAAAAAAAAAAAA8LS62lB8dUWuD/PSm3s/eykPz7gq35I0&#10;uv/laPD6/idZ5p8cf3FHLwz3Vh7c230xU3g7BH/Lo73q0mWTNtwtC4rRFcYujSVXcNl0oU9Z7Vhu&#10;AwAAPB5mkqKbJFXBGT4e2mBtPNg4/zsfnbqRbd+66OPtFyU3WXAzc3c3ywM0GquU06CM8t99wzKa&#10;+n2UpgIifHr7SEIjmoIyytcf9dBSERqRH6tUC9B4wj+5VpF1RehFqs38J2tukgbT56yXQ/VtfzBp&#10;6ET577YXL92vzwWvt+l7Biz52XIeVS5GUyLEsrCN+hWvX73258Kqnibnv23YRl9pcIZZHhwizzQ4&#10;e0Hh+KZG1z9Wdv+2NBhU79sT/GfoTEhGu0bJKa5fwyf3WB8nzgoAAAAAAAAAAAAAAAAAAAAAAMAz&#10;yaUrkr4r/vlR9Ybpquz8/a/iyn95qP2zA+2vrGh1c09n7+6t7mrrlYGF13ygdxXtBzI/J7fT7h4U&#10;bM+ksbnHaPKQV6PmX3k8+Yp2N5lFdwt2oHLEsqv+1UFRikEeopsp5HPrU1E1+Yrn6vuBO/dRdJSf&#10;q+TrwbtKvuY5L+/Ny3w7d5O0C4oWFTwodu6nbOfJZLr2IUlVW5PJo8tCj+uUV4YWpYUHW3uSxeKg&#10;zPtdby/aWrnRO1SmXDdlzXXX+Vj6leAWXR76fjl4dZ9PShS7dpG2Cx4tWvDgPdZe0s7Lm6r3veAm&#10;hV7PmnLZeX6Wp7+KvfNk8rZeLZoea8+l8gETZBblHg649sp7yns8+yZzcYtu/daeu6KZBymZS/d+&#10;ptrlt2T3a1XPSyj76fN7ofyVUm30uU5R1Wk5wDMiWvTgwfKLpN7PqyqL4AC/n6Tkd5R779+XeR5D&#10;8SAvQzQGIZqbZ6N7G9n27cue7Z2STEVYhpLgDKm42k2BF4tCMObOp3wIJ+28eKd8rU+/LQbOf9QC&#10;M6oDfJQ8vWPLQZPAjMYwgMMcfzocRDri4z8o96mPjOW2pOK8NWS8VEEL6b/L0AObWmPL1lna1dGX&#10;69dHl/qN3idoY9746Ymdc/7ntreG1+otJtem+rcrv9bVb2GbDr5Z0HY63CIf99CeK0fAi7Vu5bFL&#10;sjCQYqbxjc81/u4zucf8NfnBgzPS51X670NQfLiTm09+9U8ta5eiJWk+0uy6j+p3Dzwfho97AgAA&#10;AAAAAAAAAAAAAAAAAAAAAHgUTLpWf82lK3Jdk3995YL0p8WOV/PKm9FXX+0Pvj3+u9Hu4Hcm+7Pb&#10;H162t/7nv35tNMjeGAT7vmd6S8EvyGzNpJUY49jM9l2eKQQLMVaVWOEJ/qZfAADwbDOTZKHKYHKX&#10;exaDSxqsbt4Pqxu/ijtb57KdrYvu4+PzgjMmySqzn2u6hmU0veYN+z/qsIyeES/d1T8L1sMzHrH6&#10;MTaFZjzaCdSOtcOx54uvOS8mrbVf1D6PSCiDWtS41pa3nx3raEr26yN0Dc2YFzrQd/b1wIum8WzO&#10;/k19tVCGZSwcp1l57ZVc+zLu52kJXCjDL9LgDI+ZZKbhK28qrG9o/+tP5LsPZYNhEuX2dBzfjCKi&#10;aTo0o8td+3wjMAMAAAAAAAAAAAAAAAAAAAAAAOC5kYRoXJOqAI0P5fqxdGv7gvS3kyqq9Rfv+ddf&#10;v/rPw5XRPx87s/Mfz79wb+X+1v5Lbva2BvGHMnvNXZdMtqEYM5lFyccujUP+5fJBxff02uzXMgMA&#10;ADxSae20BXNFt5hlA0kK6+duhNWTd7KdrZfj/r3z7nFFFpR/hHHJzCypO88DLsqgi+YQjVR9n7Jd&#10;ud20X5t+W3HJzWVeDwxoF7hwaI4wIGNq2OLnkYVjLFIU/LcNDHFpJijDk/AMc2+4gNNBCOUKVfLK&#10;QYrvDxI10V85YtdRm4Ituh5Buv+isIymfheFZyyeQ37ta2u2XDdVX8ulo/hUdMrTJw3OKEMxPBsr&#10;nHpJa+snNfrmU2Vb36p4dh8sNKO8P73/vXK4DnbfPk8IzAAAAAAAAAAAAAAAAAAAAAAAAHhuJQEa&#10;P5OKgpyqKmfnxqZ2bmyarsp0VT7+yfXR4I3963urw+ur6/t/cvJrX/NTWy9J2Zuy+IHL3pDpjFyn&#10;Y15otGfS2OTurmgmS6oEn56vOAYAAE81M8ljXoZuwdyjm2fjoYVhHJx85csw2ryV7dw+76OHL7k8&#10;mAWX8g8wZlYlZKShF0vHnBOsMS9E47CZWxGaMdk+so9e9WCIIyxCbwodOPLQjPRY02NvUcifBmN4&#10;bf/ZsIxaCINNggXk+dpbFPfQOPVar+3jHg7LQUept+0aOrBo/PqfMfV+F52pxcdVPQuqYJV5Y7dl&#10;tWfQ0/2nlykPw8ifwpJnY9nwmFYv/0Tj9c81+ua38pjJwlCSdw/OeKKCMtAVgRkAAAAAAAAAAAAA&#10;AAAAAAAAAAAoNBR2XZHrj+W6In137aL0S+UBGpLOfPXt3vDjtS/GI/ti/cz2tfNv31/Zupu9bopv&#10;Kuj7cn/HpZdMGsps4K49Mx+Zhegep77fPMot6CgrOQEAwPPEQv4Rox6cIY2HtnJsb7hy6Z98/Od9&#10;1gAAIABJREFU/97NbPvWxTjeOyMzycwlucmsKDxv9VmlHpSRFq6n7z2SsAxXFZRRL/Bv/0kr3bHH&#10;x7Oq6P/oP9aVYRlpaEY9QOORcldjSEaL89EYs5CEZ9jMnrX107ic8v18TnDE7FrtE/dwWJoCJ/qM&#10;nMZ9HGT8priQRffsvLCO5fNweW1Xm76PfLaf6bM0eb409V0P7nnq2CQ0wyWZmdyj5NLwxdcU1jc1&#10;+upjxe27ssFK8X6H0IwnPiyja/DL84XADAAAAAAAAAAAAAAAAAAAAAAAAMxh0rVi8yOpCtD4UK4f&#10;S1u7L0t/l1dfbUka3bs+Gry+/8k4+ifHTt3VsZvfrMXNc6/Ksh+b6y2XXlPUebcYJGVuykwam1kM&#10;7mlVWlUIBQAAcJimgjOCyST3LAYphrC6cd+GJz+Ou1tns92tSx7HxxWCqjr0tCJ9TgV6UzBG/b1q&#10;Lo+gwD0Py7AqNGM6QKJtv/Wwgg6hBfVgiJmi/0dnKiOkfK049iNzgM+vVTBGw3my6rwuPph07Vnj&#10;wp3dr1S/ym1jIg7PvMCJtg4a67FoPGuxz7w5LJ9Xec82N29uXwbg1K/u9LV/ttIIy78PyzAMd5dn&#10;Y4UTZ7X6+u9p9M2nym5/JVnoFppxBM+nKcREHioCMwAAAAAAAAAAAAAAAAAAAAAAANBSEqDxMynJ&#10;tpAk3fiHi9I/yHRVdvbLT+Po5vf2Ylj9ZLy9/sna5rbOrt46uz/08+7hh2Z636IuuumM3Ncl7Usa&#10;SYpmHvOvwSYxAwAAPBoW8oJyj3nZsgXzmGUDBWlw/OwtW9u8G3duvuR7D8674qpZkFRVoM9NkagH&#10;UswLz2icU4d95/bhTaEDXcIyyo92aZZZy9CMNBij/jFuXjF60749TYeDPIawjPrxdzwuT/Z3s+nw&#10;jOq9OYENZSDKzPUvr1q5aF1NQS2LrvLR1PbXZ9AnpqOpfduZp/v2WPtz40akNnPIL1sylmn63kjC&#10;b6RkrUuNoTuTWTybf06VYRjVdhzLBkOtXvqxxsdPa/zNp/LxSBYGktQ+OKPuEJ9PU92mz+P0oYVe&#10;CMwAAAAAAAAAAAAAAAAAAAAAAABATw3ldFfkuia/feUH0r8tdroq01X5zr/+5vZgZXR7sLH/4bGd&#10;7f/9xMmdc3E9ezNGf8ulH5n0mlzHo2zFpLHk+5Ky5Ou08wHzb4RvX4EGAADQwGRSkBRdHt0smHt0&#10;i8oGFkIcnDx/3de2b8ed2xfi/sOXZDJZcBU16kVAwUwSRVPoxUGDMFopPh2VwQnm1rEWOw0IKHUI&#10;HqgXltfDM9LQjHnBGj0dTajDogk0hIV0OL7qg637TFiG2/KVU17z6Ws/CcdoCslINcWsdDun6d59&#10;rsZBr96jWgFt+513xlqEZZR7Ftd+KmijWEOLwl8mUSizV+BInjuPSRWakdx77mMNzl1UOL6h0Ze/&#10;Vnx4RzYYVvu2Ds045OfTTPdl2slUCoq6Z8RAEoEZAAAAAAAAAAAAAAAAAAAAAAAAODQmXSs2r0lV&#10;gMYfy/WOdPfnr1ThGS/86Lpnf7h9a/zd4Nb4+Mpf3377cnjnw784PTJ/V0HvmvvrrvA9c99wKZM8&#10;k2ssU6Zg+dc+50VMXb76GQAAYFaoSspNksrgDGk8tOGx/cHmxX+2vXs3487WRR/vnpaZZObm5m5J&#10;tIG7pQXZaUjBUYRllGEJM29Z2w9J88Iyusyjoci8fC0tQvfDrQwvwwasOA/l9txp6pA/OM4LC2nB&#10;lYYl1N4rV9eiwn0v1lrTAbuqkIBloRlN56TdeaoHrfT9aF626bru6n8O9EkemNd+2TE0HWv62vLz&#10;MMlMyPebWrvltVtyOGk0St7TsxyVkbDy/inOoUuejWTHNrT6+vsaf/tbjW9dz3e1kIdmaM4D8RE+&#10;n9Jn89Rzul2SEZYgMAMAAAAAAAAAAAAAAAAAAAAAAACPSBKgkYZnXJFuXrso/S+SLivoqnzzv7sV&#10;vx1cuj0c7P+Zae/PTo4/X8vOnHpl6IMfusefSvammc5J2pRrLPm+zKLcY1EFmH6hstS9Qg8AAEAW&#10;THlYRhmcEU2mENY274fVkx/Hndvnst27F93H6zKTydxdMrnJqtiG6T6P6GOJuVXF2OV2+49E6b7p&#10;R6u2zWuhDmnRefn6IRehp2OXwRJefSzMj8etOWyg06lpMf5UsX2Pgvt0/kkES5HgsmiiNlWAn177&#10;6ueSA61HK3SPm6gHQ3TNs5u337yZNAVUHMSi8Q/Sx/Lj92KYSWhG8l6a6zDnVEwiPvItS/4Ustbn&#10;/+lUrlvPE2PysAwVwRgxk8JAw4tvKxw/rdFXn8jH+7IwyNu6y5qCfR6BybO46U3NudkWXbtn+7r2&#10;QWAGAAAAAAAAAAAAAAAAAAAAAAAAjkASnvFR+ZpL1xR1Rbr3f5+TdC7f8arszF+u7w1/Pfp8vL/+&#10;+crG7n8YvnDv+LHN/TcHY/uBzH/sprcU/YQprLp7JtOe5NlURaHNbAAAACxlIa9idi+23eUxGyhI&#10;4fgLN7V26o7v3Ho57t8/7x6HZsEl86RW3YsiaSsLuheFFkwVfvfhmgpNmDqWo6qtTgMj6q/X96lr&#10;atd17CSkIQ/JsMZz4kk4weSdprCHruP341IS9FF7byZ6ZV4Hc95aEpYxOWvN0Qr9j6pPWMa8wIl5&#10;/c/rZ3otdB+/3r7NMaRjtW+XX/vpoIyp9dmim8k+adiNGrafPemz1eWTkJgiDMPd5dlY4cx5rR47&#10;qdFXv1a8vyUbDKv3rc3z6YDmhmUsbtRw+bqsyecLZwQAAAAAAAAAAAAAAAAAAAAAAABPCJeuJP+8&#10;Nql9OfU/XPfhpX2F4Frbu6+hb51e2R2+FRV+YgpvmulVxbjpskxSJvexTJmbmUWFxu8Zn/la4XnT&#10;KqupJt/V3fP48mrQ6a9A76asC5PkZmbu7m2PI+0maRcULSp4UOzcT9nOk8l07UOSqrYmk0cvKpW7&#10;KSrmyu94V//aKZdksTgo837X24u2Vm70rqYt101ZD9h1PqakntCiy0OL+ts5U3GZmSdlhl27SNsF&#10;jxYtePAeay9p5+VN1ftecFP6mOigXHaen2VL79HOirZeLZoea8+l8gETZBblHg649rwqIe0+n8lc&#10;3KJbv7XnrmjmQUrm0r2fqXb5Ldn9WhWtq+yDsp8+vxeqSv5yo891iqpOywGeEdGiBw+WXyT1fl5V&#10;Nd4H+P0kJb+j3Pv/vpTy5Zufj55VxmU5u8yTX3R51+ZmgyyOto9nOzcvxtH2C/nztrhxXfn+eRH9&#10;0tiDqaLvJeEac9snARGT7TJ0wZecgmWhAUtOn6d3p01v18Mw0tcPGpQxNYXit5NU3PDFebTJlSw/&#10;BU4HZtTDFfoul9qxl5Ydq/vUR8N02+aen2TOxVD1a58fSUMIRy2cZfLvvnER89ZO13PYNIPydc3v&#10;tzpH5UWtB2XU2y0K5mj7uKivmXT/+lpa3E0akCEp/UulcZr1NdxilGdSuX7LNZ4+O724L8pPq5Jk&#10;YSDFscbf/FbjW1/mr1mYDc14VM+n5Bk9FeRTLbfigroa0lLK7ajla/P5NHzcEwAAAAAAAAAAAAAA&#10;AAAAAAAAAAByJl0rt736nyTd3b4oXVCQpNN3Potrf7ty58G5lb86Ns7+6vsPvhl+8cqJ8wrxB3L9&#10;njx+30I4pxhPuWxk5vt55ZTFotrVZCGpoDqkSigAAPBMsmDyzItMjCJqx8dDGx7bXdm8/Gm2e+dm&#10;3Ll9MWajDVnI95Gq4Iyi8Lrx84ZPPu70483BCFIaCrGkg74hEaWmsAxpecF5U6BGV0X76giSIvny&#10;cGzhKW4KaOhwPubNvx6cMWf/eXkw88My0r7K2vrZcazdxS+7aYyQaNf8IGtnWVBL+tq84cvzXFt7&#10;c4Mz0nnWgy66x4XUJpOMuSwkp+GcJ+EZy0auB208b+qhL2lYRhWUk/yp5zGTLGh48S3Z8VMaf/2J&#10;fH9PNsijFmaCM46AWznXhuSUyV5HOqenFYEZAAAAAAAAAAAAAAAAAAAAAAAAeALVioWuuJR/ra7u&#10;nH5N+vNip6uy8X8+Pg6/Hn2xM177YmXz4f+7evH2+vGQ/TDa4IfB/Mfm4S0pHpdpxV1jyfbMPIvu&#10;ZjKTRydAAwAALFaEMrhbGYjhHoO7Qjh2+k5Y2biX7Wy95Pt3z7tna1VwRv7xwmxOBX5a+N2ZF0XX&#10;btXPdNsXJ0VUM5j9d4f5LAqMOApFSMJM8ITVtpuyK9QUTNAjLKPpHNRDLBr2q6IVivm7WbXdFIJR&#10;n/1kfzVe+3lBKlPT0nTEQ7eYiPrefQImlvW74DxUQRn1ZmkIRhqA0days7Cs3xbnfUFGgh0gu+Z5&#10;Me+Zma75MjynDMNwd3mWaXDmvMKxExp99Yni/duywbB6/yhPexVqszD1pOvafT5xuwAAAAAAAAAA&#10;AAAAAAAAAAAAAOAp5NKV5J/XJnUyp//odz68NFKQdGz3oU5uPzy7L73nQe+Z/HVze91Nx0zKTMok&#10;7cvkim4uS2rUXFWQhpmlJak955xXSabVkF2VX5wsqSjXde8R8JG2C4oWFTwodu6nbOfJZLr2IUlV&#10;W9MkwKSr4iuly9JV9a+dckkWi4My73e9vWhr5UbvyuFy3ZQ11V3nY5N1Y7Lo8tCmgrZ5Ki4zm5Qd&#10;9lh7Sbvg0aIFD95j7SXtqpLh3veCmxR6fZ18uew8P8uW3qOdFW29WjQ91p5L5QMmyCzKPRxw7U3K&#10;wbvPZzIXt+jWb+25K5p5kJK5dO9nql1+S3a/VuUvh7IOveynz++F8lfKJOagx3WKqk7LAZ4R0aIH&#10;D5ZfJPV+XlX13wf4/SQlv6Pc+/++lPLlm5+PXvd30SRvZzLP8ofN5F0vAzHyEv1gMoVxHO+txe2b&#10;F+Lo4cuSzCy4lAdtyMytDLlIzrMnDxCfepgsnnLx0JgsJ2kqKMOq/3tyCppORflavTi73rberBYY&#10;kW7PC9JI30//3UdtrPy3QX5+q49vySGWAQWTsIJy7Prxd1wuTcffNMfkvXx1+dTHwqmgjGXnpAiL&#10;yK/1bFjKvOmn6yv9tzR99ZcffdN6SpMr2p7DRWuvaaxie97aKy9yYxRI27Xf5r5T8WiabNvCe2x6&#10;RKmYpvIpV9NeNLxP71et44WzfTY1PTMX7l/9OVfsH4byOFb27T9pfPN3kpsshKn9DvRsappv8mye&#10;uU/LXzfRamu4elP57/x2a+x5M3zcEwAAAAAAAAAAAAAAAAAAAAAAAAC6M+laue3V/yTpzsPvSecV&#10;JOnF776I44+P3R6/OPhTG4z+dP30N8cGD9cuDaR3ZfrAZZfl8Zxca2a2K/dxkGKUecirYEVBEgAA&#10;qLM8AigPyzBzj26ubGiD1fFg8+JnYf/hzWz7xmUf752ShTxvSJOQn4X9tigAl6R6rk4amOBFpND0&#10;55jaZ5q0IHzqrXp4QdVguv28YvJDLDSfa1Ewx5KPbmU9+nTIwQHHbwoL8bmXuZjHnLCMpfPxWnCC&#10;1a794vVTD80oR1w827p6/12L+Oft27L93PVVD/BYdFRN77UZvzzXRS9T+QbLz0Eas5SGZZSv8VdH&#10;P4uem5OwDMksyGMms6CVC28prG9q9PUn8tG+LAyKvp706/Bkz+6oEZgBAAAAAAAAAAAAAAAAAAAA&#10;AACAp1ytYOiKS/lX8OrGS5elvyx2uio7/bfruyvfjH6Tba/9ZnVj+/849srXp4crq2/bILzlHt+X&#10;2WWX1iUNovtekO0XVbByC+mYSVkbAAB4HpXF2e5uZnncgXs0uQa2euLBcLj+62x36wXfvXPRY3ZM&#10;IQ/O8CIYIW/jMpk1hRgsVBXr+0xwxiQwYUFgwFSog9XyDuptFoQhzAuMWDj3lvstUg9MmBeeMX8S&#10;mj6ejh/r2oSFzDlGl6qgjJn3rEVUSpqWMfPW4rCMZWus21k4SKzAvDW1rM+GYBJL+2qzpuqhGvX2&#10;i8JGylOfh2ZIVvxVUGx3GHnmyNrmpWCOJSeuDKVJL3WWaXDmgmz9pEbXf614f0s2GMrM5O5P2KWY&#10;E3wEAjMAAAAAAAAAAAAAAAAAAAAAAADwjLnaUHh3Ra5r8jt6VfqbSYXRmf/+2J3hePQXKyvxL86/&#10;eH/l9oO9C4NM7we3d2T2psvOy6PLLJr72E3jop41qVSsfy80AAB4nphM8uJ/eSCGecwGFkyD4+du&#10;xLXNLd++cT7uPzzv8mAW8myNSdCGq129faUelGFeFvCn3SwIDzCbrrtOP85U3S4IIZgXTrEstOKg&#10;QRnLxmpVS94uHKH1+B2PqQzLKH+m29Yy9KO6VD79KXTZEqqHZXSLi5j0Mhs20uWazmvf4lpUE206&#10;T22vZzpeff/F7SfnvX5vtL926a02lX3SYurpdUducjVbXH/LA2PMbXLbZiOFtQ2tvfaBRt/+VuOb&#10;XxS7FqEZrUN48LgQmAEAAAAAAAAAAAAAAAAAAAAAAIBnnEnXym2v/idJWzuvSlcUdFU+ev/L0eD1&#10;/c/37qx8fmxz5//cOH7/BYt7r2fS+8HtXbf4ssnOyHws157k0cyiVwEaUl5VFUR4BgAAzx+TyT3/&#10;DGBm7tFNygYhDKJtXPxdtv9gK27fvOTj3dOyILOi7N3dimrv1nkFJpsJzZDy4IxJD8vCLpLQgKlK&#10;/BYBCGW1+UxgxJLpH0ZYRj2YIB2/1SewppCEDuEZ84IRlhXWF/P0Ofu1ClyoLlN9zl679nOmIJsJ&#10;zUi67hCW0TdspN6+Y1yHSVPrM12HS80bo/34k9vNqp+TAIzFcSWu+RF7LS4dQRmJ6VXT8toVqYeT&#10;DorWFuQxk1nQyvm3ZOubGn/1sXx/TzZYyVseVXBG1+wZSCIwAwAAAAAAAAAAAAAAAAAAAAAAAM+V&#10;WqHTFZeuKeqKdOPaJenvZboq01X59r/+7uZgZf/m8OTe36zuPtTqizs/CNHfNrf3pPi2m2161NDk&#10;meS7JkWXmTyaLCRVp4RnAADwvEgytMzM3E3m0S36eCWsHt8OK9/7OO5snYu7Wxc8ZsctWB6uIVdR&#10;z+1F7Xfz5wfXTFCG+SQ8w83nNp00qL1fFWmnRecLKrf7BkaU+xw0NGNeSEKnT1w9Ax/KcZvGbxHc&#10;UMWKFMEZblZtW4vzMvl0mV/vvK3aX3vNRlTk230DMOq9zcy41u+y0IoWGs9zl/n3G39y7fLrUN6C&#10;bUMs0kyasv1MTs2S9sj50nVX338SFjMdmqEqDMPdJc80PHNBYe2ERl9+pPjwrmwwrN4/SGhG+ozG&#10;4SIwAwAAAAAAAAAAAAAAAAAAAAAAAM+vq2nRk0tX5Ppjud6R7v78pSo848T3bvnq2s6nw7D/6drp&#10;h/9+dWf/1NB33osh/EQe3jLzV+Vak/vYg42Dx5HM5FJwt+KLxCmOAgDgeWGyvKo7L7J2uSvGGCQp&#10;HD9709Y27sbtWy/H/fvnpTgwC57Uc09yDGqmgjFqmVzLAxOSIvMqdKBdwflkkFpgRLrdIjBiab9d&#10;95sZv7Z7UiCfBk0kHajT8c+EdLQ/7kXl/damj6nDs9rP+Rkri+cxEyOwRBpUsCi0oCkYY1F4Rotr&#10;MNM8DV85aNhHi6EPEIPnxXBzsxLa9DvnNPWNOnmalblC3fa35K4pXrH8pKahGZ6NFNY3tfrG72v8&#10;9aca3/xSCuFAoRkEZTxaBGYAAAAAAAAAAAAAAAAAAAAAAAAAkiSTrpXbSXjGFenhtXN6+DuZrsrO&#10;fPdVHH/y8G724pmfm8Y/H+r+8Y1ju5ezgb0n2e+F6Jej2Tl5NFnYNbPM5DHv1YKev5o2AACeWyaT&#10;xzzpIOQF1x5jNgyDQRxsvPKl7W9sxZ1bF320e9byAIq8qtrdVARtpBXa9ZCMqfCMNp8wmjILpjfm&#10;Hkme2DBnv75hGV2CNhYFc9TCMuoxEF6FFbQPSVg6fsewEJPkZjJ3uVm1PXl30diTYyh/Wv211gfS&#10;MagincTcUay2T73f9PV6H22ux6Lz3PVaNoV9tAjNSM51ut1qxGTfens7YOLFQds/ndqv3clzID9R&#10;01c+fy9fWkWEjAV5zGRhoJXL78jWNzT66lN5HMvCMI/q6Bic0S8s47m8sL0QmAEAAAAAAAAAAAAA&#10;AAAAAAAAAADMSMIzPpKqAI1r8q0rF6S/LHa6Kjv9l19u71/f/zgE//jY6Qf/7sTmvfNxZfCeLLwT&#10;pHfd44vRbMVcMZrvBSnLKySL/otvko+SglMVBQDAs8YkKZhizH/Rh2Aeo5uUDcPK8Z2wsv5p3Ll7&#10;Ju5uXZaP1lUGZ+QF9WZl5XRRc10FZCTcJuEQc1VV4knoQFWT3aE4e15gRFsHaTevH00XwHutmD6v&#10;V29KC1kUHNHynLQIy6h6bzje9GPh3Pb1gIX6e8tnWSkXUmNuyvwZaPp8NQVOLLqWTSEXbddceZ3T&#10;l+prqO9H6OVtXd3CMbqMcJCwi35hKZh+UiSv5oFG8iIMw92lLNPwhVcV1jc0+vIjxe37ssFQKt5v&#10;G5rR9Exaqrqw9XulT/jGs43ADAAAAAAAAAAAAAAAAAAAAAAAAGCpJEDjmpQGaNzRJekXeQXTxsUb&#10;/vCnZ74e7O9/vXJ2+/+xnYfrxwb2I3P9C5l9P7hel2tT5iO5ZZJGkscYFUIwJV+GXny7PPVvAAA8&#10;K4LlBdAxuoVgrihFj0GSwvEzW7Z28n7cvvVy3L933hUHsuAmc3c3M/MkKCP/n5vcyvCDFh8Zpoqv&#10;1T1sYN6uLQIjZvbvq2ms4rWFBemmIvGgdhBlGsLszrX9knCGNCykpalYCbM8JMO9+rnw/PnsaZ8K&#10;z+j8aXFZuEXXNtZiH6l5AbU4gDIso7H5nPZTL88L+2gnPdduzaEly8xt3/HaLQpOwaw0QKd+5a1h&#10;QZUBGGlohmf7CifOaPWN39fo+q+VbX0jC4Pq/bahGXMm2OLm5kIvQ2AGAAAAAAAAAAAAAAAAAAAA&#10;AAAA0FkSoKHqK8t1//qL0nWZrso2v/sirn16bGf3hcHfrcfR37358Jvh9QvD73kcvmse/8Ck77ns&#10;nDwMBiHuupTJPRZVVyZ3K75dntAMAACeIcFMMebJFyGYx+gWYzYIg0EcbLzyZdjfvJ1t37zs2c4Z&#10;N5NZXhqf52W4F6EZFXNbXnhf1V7XAx/mJRE0mBsY0fGjSsewCSmZd1Mf1evzi8vLwvmkg3zfqWL3&#10;OQXq9bCM+rEsUhTVqwzIqL/dImykHpJQD3B49B8U0/WRxg60XTv1faZjC5aqzk/RT7qOy5frXVv9&#10;hcaOl4+tImelpzKPpamPPtfueQrJqJ+7Puu9vOcn/8/XQ/pqY7vyvpVkFuTZWDZY1eqrP9V4fUOj&#10;b/9JilEWQrJf94XiVjyX6jd17SgIzViMwAwAAAAAAAAAAAAAAAAAAAAAAADgQGqFllfkuia/d+Wy&#10;9BfFDldl4/+8Pg4fjf5pZ7z2T6sb2//+5KXvXnRbfTfI33PZ+5K/YLIVl6KkXUmZ0i+M96MpiQQA&#10;AI9eKIqr68EZUjYMq+u7w5XLn8SdrbPZ7u3LHrNjFoJk5mXhdJGcIXOzqui6URoM0VR03TIso6xe&#10;n+n+iD6btAismH+E+fkpzldeDK+kQH1ZQXrTmItCNNKx3ad7N5OX4RnFz2XmhSQ8/k+GLdfO3GCN&#10;DrP3+hpOw1uS7mfO1aLzu3z+1WjFcqmHlyxTz0GYad85MUOLD+kZUj/PXc/ZZEnk97/JVCYRLnpi&#10;VuMXoRnuXmxHyaXhy2/Kjm9q9OWv5bsPZYOVfJRiv3bHNnke5RPib7yDIDADAAAAAAAAAAAAAAAA&#10;AAAAAAAAODQmXSs2r0lpgMbXelX6+0lt1uYfnrqxdvbhfzp+bvc/ncqyE9v722+Z6fdceluyNyQ7&#10;YR7H5hq7aVQ0C1WFZfml6u7ufb7SGAAAPHZpcEYI5h5dMcYgSeH42du2tnEvbt88H/fvv+LyYBY8&#10;TXlwkxel33M+C/j0ptkk6GGeqaL0tOK/1r5FYMShqI/RcfyyUL4eNGDJ/5cmETSN02bsoui+qXdr&#10;c+5qYQFliMDRShMpaqEVrds1vdYi/aDapdjPLBneJvssnMNUR+3GLfeac77nhpjURtGiYA0+vc+V&#10;nrvy/FcBGi3b25zrXMTnNL5XV/6JNQnNcHk21mDjRdkbxzW+/itld2/IBiuTe33OPZ2GZHh9UfQK&#10;QumTuPJsIjADAAAAAAAAAAAAAAAAAAAAAAAAeGSSAI28Cqoqhbr3/71iuip7+fa3cfyLhw+zc5u/&#10;CGH0i/Mv3lt5sLX7RgyDH0vhv3Lzi3I7Z3KPbrvmijJFMzflXyxvhGYAAPB0C2ZSzMuoQzCP0S3G&#10;bBAGgzjYuPA7239wOz68ccmzvdNSkMzcZHJ3k80tyS+qzb25rjoNH5AaMgyStk212UcRliFNB2Ok&#10;YR9Lxi+DMqyKxrCp19L35poX1lFuL+G1+echDHn22dLWSVbJzLEdWa38vIG6DN64eNr1MW/tNWVw&#10;LB0/DfpoGZqRhDbMuxZT00q6TcMe0vZVP3xyn+ugwTD5Fc7vcpsJein36NBfLQzDs7HC6nGtvva+&#10;Rt/8RuPvPpcsJAE5s8keMyEZrSxaKCygEoEZAAAAAAAAAAAAAAAAAAAAAAAAwJFIi5pcuiLXNfm3&#10;V16Wfl7scFU2/sWXo8E3+x9nmT5eO/vwf1s//eCizH4ag94z9/dkfkrSqqLtK2jf5FHmVaksARoA&#10;ADylzBQkxegWgrlivi2Nh2H1+HZYefWTuH3rhbi7ddE9rlleoJ0ncuXF3F4UWE8+A5RbiwIv6nkC&#10;kx1mAzTS8ArvUwDe0bxQjD4fc5JjbBWWUY7TNIe2YRmaBGSkQRvWImxkJmCh/t7y2R9QujCstt02&#10;8aFfUMXU8PWuOnYz2bHe2ZKh54Q2VOe+YfmX7y2MOSAsY6mDhGXkp3dykqcfge3u2/TaV/dgEYYh&#10;Fdsxk5lp5cLbCusbGl3/RD7el4VB3k8SsCFNAny6HUy52Obdh5AIzAAAAAAAAAAAAACxJwA5AAAg&#10;AElEQVQAAAAAAAAAAAAeA5OuFZvXpDRA4ztdkv46r4A6eemWb/9k5/pgsH997cz2/7Wys3dqOMh+&#10;Ej37fTP7kcu/Z/Ig19jNRibPLLoVARpTFVkEaAAA8HQIeYiFRblCMPfoijEGSQonXrhhq5t3487N&#10;87734GU3MzPzSVyWuWaqqW1SpW+aDoBYVL9dJTZotja7ReDDgaXBHNYQ1tFi/LJI3Yr/yo9Hywvn&#10;G8boOH4VFVHs55aMumzuPnvKp8Iz2pz6dL9e9fWNKSrJe200Lp7l7RcFY/Q5/o7Sc+3WEF5SC1NI&#10;t31B+3zHfnN6XkyCZhrOnRZf1vxeV3HHTwImvHqlZVBObQ7V47O8l4swDHeXspEGZy7J1k5qdP1X&#10;ig/uyAbD6v3Of4JNZczMTTNCgsAMAAAAAAAAAAAAAAAAAAAAAAAA4LFLAjTygiiXpAdfntODL2W6&#10;Kjvz3VdxbXXnbjYIfz6I4z8/uX17U2N9300fyPWBuV+QdErme64wMvdYVIqFvHw2/0pkgjMAAHg6&#10;BDPFmJfjh2Aeo5tncWjDYTbYOP+7uPrgdty5dcmz/U3JZEVclqsIzshDHWwSOFGGX6QhFFqSiZCk&#10;FtTDNg5bU0BFm/0WddlwcK0K5qs69YaxWoyfZiPUZ9Amx6Ee0FAPYGh19FOF920GnpewYbUO+iRR&#10;1CfTYvem5m2G7TvFgjeNX3ad9FsPckj3Sa/VVN9tr91zKg0bmWfqGiQBGE1hGNNLYXlYRlPYSdM9&#10;lz8aitAMuTzbV1jf1OrrH2j01cfKbn0lhcEBQjN8/gLDDAIzAAAAAAAAAAAAAAAAAAAAAAAAgCdK&#10;WlDl0hW5rsm3rlwoXwyStPnRt/eGN0a/0ObdX9xe/WjwZrj4tnl4R7I/kMU33Wzd3IJ53JU0Lr5W&#10;ufr++aM+KgAA0F0ofmV7zEMazJRHYskH4djGg7B64uO4c+uluHP3gntcMQtuMne5LP/dn1Rrtwij&#10;qKvCIZKwg8MOzbAFfVbBHsk+3q2I3Ir/yoL6psL6hkaaCnlYNMf6lKdbzrzWKvNhziG2DlyoZ1Ms&#10;HLjLzLomUTQlX7TUNNQBgjBaD1kLSqiHJ5QWXaP6v6faP4L5P+LTcmQWhY2UynugvJfn7KU06MWL&#10;n8vOUZvx8x1tKjRDZvKYycKKVi+/p/GxDY2+/o08RlkI8vKZ1fsiLUo2AoEZAAAAAAAAAAAAAAAA&#10;AAAAAAAAwBPLpGvF5jVJV12Soj6U7v3sZdNVma5e8mN/tJbduDj+x8HKiX/cevHyv3vjw59fGtjK&#10;v5DiTzWwt9z9tKJlFjSWNDJ5lHtwCxaLGrKo4EHxWai1AwDgmWPBZC5Fd1kwKUqexYGCFE68+I2t&#10;btyJ2zcvxP3tF/NgDXNJ7nIz2aRevG02QrVPmbVhSQjDIXxcWBaAsSxAY4E0GKNx6LZV601jtRg/&#10;PcX1GXQJuygL95cW7ze1n1dfP3VdF+2Yvl8LTFk6fhKy4koCV1ouvvouHYc/iEWBCTNhFwsyDOph&#10;G43tD9Gj7PuouDRzDPVrkW7Pu7+bV+3yE1SOPy8IpYmZVWEYVqQZyaXhS2/I1jc0+uIj+d62bJBH&#10;OnjHsB+085QvfQAAAAAAAAAAAAAAAAAAAAAAAOB55NIVSd9Jeql46YqCJB378G5c1a7Wdh/o2Nlt&#10;re7tXh5o/EN5+G9d/qa5zrl5MGnH3WL5RetubiHKYgguSW3CM8qQDXczM3f3fhW0VVuTyWNRCdxR&#10;UR1blt6qf+2US7JYHJR5pxLVSSdFWys3elcXF1WnVe1v1/mYymssk0WXh9aVwjNT8bwCuywP7H5M&#10;abvg0aIFD949qCVtVxaDu/WYj7u7uUmhbQn5lHLZeX6WrTrXfST3Yr5oeqw9VzEftyCzKPdwwLU3&#10;KWfvPp/JXNxi/uDpcUyuaOZBSubSvZ+pdvkt2f1aFa0noQNFPz3OjdxclpdT5xt9rlNUdVoO8IyI&#10;Fj14sPwiqffzqqozn/xK6Pc7oWzrXi6hnveUleej1/1dNMnbmcyz/GHTay7uroEd7DmRtPNYRB4E&#10;ebU9sCg3jztbp+Pu7Uses+OyUKx9l8zyVd+UF1HPTWjKNuh5FucqC8fLu3pROMVUqIa1yFuYDsyY&#10;nPTyt1DxSWHmeIoXyqdF0/gtlmOa7ZAO0+r01QIb0sCMzqEI9f2n/j1vlumO9eiBjkEjU9esZeJF&#10;37U3bw13VM2yFngx9/w3XKe57btPZ+4k60Ech9r/41Jb++kxztwLVZPJvZ5uW/Hf5GHb4uzMGb/N&#10;+XUvMoms+LUll4Yr8t2HGn35K8V7N6vQjPITVfUxYOq2KwdXw6Irt2OyDUkaPu4JAAAAAAAAAAAA&#10;AAAAAAAAAAAAAOjKpGvF5keSrrqUV09p98Yp7V47Zbr6sp34y9tx7cvtL+T6YvXU9n9cf3Xr5WHm&#10;75mHn7r8AzedNddQ8n2LtpeXfrtcZtFC9RXIbcIzAADAEQlFrEOUVduZB8kVjp+5Y2sb9+P2zVd8&#10;7/55lwfLw7Dy9BEzda6vTwMLDqtOeypQoaYpPKNss4RrTp9K025m3iiOqTjAedE8PcIyppovbd0Q&#10;0FB/r0Uf1UTKrIt0YlOzaTpXi8IyWlz8qbCM8mAOsGgexdqbox6WMTWNDmMftP0yi9bI06xfRF2L&#10;fpvv+to+yy/Pwn3y52qR8SRJQZ6NZWvrWn39fY2//lTjG7+TLOSBPQueU8sdtP2zh8AMAAAAAAAA&#10;AAAAAAAAAAAAAAAA4Gl3tfb14VfkuiZ/qLN6+I9nqzc3w7ffrp15+O3a6ft/Mry/dXq4svZTD/pA&#10;sh+b2eW89iqOZTay6NGDBUmKCh4Urfx5xEcHAACahPyHR5mFPEDDsziwEHyw8cp1Xz15J9u+fdGz&#10;3dMyk5m5u8uKiu1ke1ZTdfgjDizIx0gDK2x6e16QRsJkc0MzZsrmZ0IYvPbvPuNPl7J3OmVNGR1p&#10;MEKbiv5yEr0tarwsLEO18+ST19qeiQNkdRxUPehiKpCixdj1wIepYItDm+WzFZJRqoeV9A8DyeMx&#10;LFk01nLxpNerKbxj3j3oSteOFX3l8/AYZWYaXnpbduyExl99Ks8yKQQRenF4CMwAAAAAAAAAAAAA&#10;AAAAAAAAAAAAnikmXSu3vfqfJN37+cumq7LT33wWV4erd+Jw5U8H7n964u69U8Ow98No9odm4T2L&#10;8WUFO2byHZeNXTG6W1l9JoIzAAB4goQ8NEOSyuAMKQ5s7cT2cO34p3F761y2u3XJPa6aBVcelmFm&#10;lm/UUyDS1IcjCiuYjD1noBZhFVUXRWhGGZCRbs+EMEyNUVbMqyEsZPn49VNWf29p3kUasODT261C&#10;F8odmgInOumZWGEzG0mXLQ5g0RBtjmHedW3ZVMm5nnqvQ+BFPfChddhJFz2P8Uk1HThRe69lcIZV&#10;//faal1+8heNPzOXprFr9+mkgat4xkrZWIMXXpUdO6nxF79S3LkvGw4kk4rgoukDXjYZTCEwAwAA&#10;AAAAAAAAAAAAAAAAAAAAAHhmTVVtSVfkuia/c+W18sUgSZu//u7ucGv/b9Y2H/7NmUtfnxwNjv3Y&#10;5e9K9i/N/by5rblrbPJdN4vmbtGKr7WPOtwiQAAA0F3xa9mjzEKRmJV5UJDC8XM3bPXkvWz71nkf&#10;PXhZMpmZF6XkRX25q0qEaAyMaHjtMJlNQinKn/XXWioDMrxIFZgK0FjaTVJub946qKMpq6FD1MTC&#10;nboENvS/TvWUlJ6dTmVtWPsTUD9ZHbM6DhIi0RSYcFiBF4celrHAUebaHKa5gRNqF5YhpZe+afF0&#10;Gz8N6SjnMzfQQw13i0nmJi+eH2Vohmf7CifPaOXN39P4y480vvutbLBSvW9m07fgMxSK8qgRmAEA&#10;AAAAAAAAAAAAAAAAAAAAAAA8F0y6Vmxek3TVJSnqQ+nez1+qar32/2j9wTDs/5Vp9Fcnx5/9r+H0&#10;2bdi5v9K5u+62xvmPpDZWK59c48xhBBirKrFzPIvrT/aYwMAAJKkILlkipIFuUeZKw5tsDIebl74&#10;PO7e24rbN77ncXzcwmDyizsPN5hkTJT/n5ehcJRahlaUrJq+zbw2txC9qq+vF9pb6/Hnlei3Ccuo&#10;BzTMK9BfOng66IEK7ltHfTSP33UOi/ZtM4UDHOvSwIYO16EeuHCUjjKc47C4NDPnqXuh2qltb5bs&#10;7lPPgLbjdzEVqjLznhWPj/z5YTJ5lslW1rTy2vuyrz/V6MZnkoVJaMbTdgGfEARmAAAAAAAAAAAA&#10;AAAAAAAAAAAAAM+jq2VBllf/k6RbD78nXVHQVfnZH63vDd8c/dKCfjnQveMbJ8ffj9H/a8k+MPkF&#10;mTbM466Cxu6KbmYmNynm31xPcAYAAI9HkDzm1ddlcIYUB+HY5j1bWf9V3L71Sty/f17yYBaKDwNu&#10;JnOXu6UJEUf129yScIpy+6gmYMmGqZaZsbzovp73kL62bPb1sIypabUNQeiYb7G4o7Szlp2mu3ad&#10;S7pvz+EPEhBSD8mYCWxoqR640bX9QR31eIehHlYycy90OqAilEKeJP7M523GX6J+vafaVWGCeRiG&#10;l9sxSmYaXnhLduykRl99LM9GsjCUyv1aH/NTmJLyCBCYAQAAAAAAAAAAAAAAAAAAAAAAADzXakVW&#10;V1y6pqgr0u1rr0m/lumq7PS317f3v9j/5drq+JevvHBv5c6D8U8sxvfl9i/lfkGmteBxHC3s5qVg&#10;ZsGi3M3M8opXAjQAADhCIf/hUWahSMjK4sDCwAcbr1y3/Y07cfvGJR/vn5KZql/YRd25uyvPwtLR&#10;1GR7Q4X6UX50mAp8KKvdlzer5zt0znpoCMnoFNpQH6g+od5aHsGjWh9HsO6qbINa2EX5WpfxD9q+&#10;r3StPE0WnZ62565+n02WvS1tXr/PZsZfor520rCM+n1rxXOseKbmARqeaXDuksKxk9r/4h8Vd+7L&#10;BsMi9CNtv/BMLZ/oc4CzAAAAAAAAAAAAAAAAAAAAAAAAAGAOl64Um/nPoKvyF/+n6z6wffl4Vxvj&#10;z9YGp8++lUX/wyC9K9cbLg3cNA7R990smnleshsltzxAIw3PqP5tMnl0Wehe95R/nbQV30t/kBJF&#10;l2SxSPow71d+6EVbKzd6V/x6fkhefml21/mYqi/bNll0eVheQzhvKi4zm5T6dT+mtF3waNGCB4+d&#10;+0nbudxM5m495uPubm5S6FLbXCmXnednefqLzTtPJm/r1aLpsfZcxXzcgsyi3MMB1155T3mPUtzJ&#10;XNyiW7+1567iIZLMpXs/U+3yW7L7tSpaV5W4ZT99ypTdXJaX2OYbfa5TVHVaDvCMiBY9eLD8Iqn3&#10;86qqPZ485nv1U7V1L5dQz3vKyvPR6/4umuTtTOZZ/rDpNRd318AO9pxI2vW+F6JkQe5RVlypGN2l&#10;nTvn4u7WRVdcNYU8WKN4FhVjT/5/mDw5kvTf1dElPw91XE2HSdQTLuqBEwuGr4rmk393CsxIC+yL&#10;7fSp0josIx2sHpRRT/JobFw/+LRxh/HT5nPHXdBPvX0XfVJLaqEJ6XVoNb5rNiihbdDJQXjzmnla&#10;ggPKp+vccy9N3VTle/XjzC/v5JE6+ci7+MJPDVMbv+p/2bhz5l8dx5zh09AMyWVhKB/vafTlR8ru&#10;fCsNhnk/MfmIUU6oOjGxOnpIw8c9AQAAAAAAAAAAAAAAAAAAAAAAAABPKpOuFZtXXLqmqCvSjTsX&#10;pSt5eMboR+t7wzdHv7SBfjnwe8c3To6/75n/K5N/4MEuuPuGXDvmGrspFpXPJsX8m+z7FkIDAIBu&#10;ghS9SHzJY03CQJKfOHfD1k7czx7cuODjnReUZ1h5njSThxI9sjktCsZ4FGEZTeYFPrSoR6/v3iks&#10;Q7MhAZ0jeOr71gdvfeWaOurRrKt5J+qg/bYNO7Hmc942fMJr7dsEJmA2bCLV5txPbtd6+k27u69v&#10;2MXMPBvCPpa1n4RlSGZBHjPZYFWrr76v8donGn33mVyh2C99BNbDbFDiVgMAAAAAAAAAAAAAAAAA&#10;AAAAAADQzVWfBGnkP01XZRv/+F0c3hjp+LltvfLCvZU7W+OfDIJ/EE1/YNEvSLYq00iuPbe8/Cso&#10;mmL+TfayYPLostC97qn4Qumy7Fb9a6dckkV3MzM371S2OumkaGvlRu+K36JUrvy67M7zsfTrti26&#10;PFjPc1N8Jfbke7G7H1PaLni0aMGDx879pO3yEBbzck11mo+7u7lJoUt9c6Vcdp6fZZv6mvPOk8nb&#10;erVoeqw9VzEftyCzKPdwwLU3KWXvPp/JXNyiW7+1565o5kFK5tK9n6l2+S3Z/VoVrYtrPemnx7mR&#10;m8vyMtt8o891iqpOywGeEdGiBw+WXyT1fl5VtcaWxyH1uSel8r40y8+vFzlLfTqy8nz0ur+LJnk7&#10;k3mWP2x6zcXdNbCDPSeSdge+F2LRbiBTLAu3LcrM487W6bizdck9WzcLxezzh4vlV0fW89o2SgMz&#10;8oksDtE4lDE1m3QhTQdmtCmYr+2eBma0nodmi+07By6k+87LDpib5jEvcEBqPYF62Ejbk1Lft6l9&#10;Vy0vRnl3HzQ0QT59/Y4sLMPnrJtHPOxhqVZYm3OfvH5YgSTzxs9fXDCuWqydtnOoQjOKAA0zWRgo&#10;u/WFRl99LB9lsjCUFItHYXpjRC1c4M8ZzgIAAAAAAAAAAAAAAAAAAAAAAACAA3DpiqTvJH2UB2fo&#10;qvzF//G6D8K+NN7Tyeyf1wanz77lmf4bmX/g+v/Zu7NnSdL7vO/P76065/TeMz370gMQA3AZEKRI&#10;ASIhQFQDIilTDN84Qv+EbF/Z14r2hf8J2xe2I6SQKC8RtiU5yJumgiJpUyEuAww9BBcMBrN19/RM&#10;b2fP9/FFLpWVp6pOZp6lu2e+n8Hg5KnKd8k3lzpz8XvKV8u2sR/ynq0sxaQpI5ZCGhicQWDGEgRm&#10;rJwPgRmrOiMwY0EnIjBjKQIzVnX1mAVmVO1SOHJWe60UKRXe25vm7Tsv5d17L0gRUd4v5fM2DpSV&#10;j9cNyVi0fRIWBWaMCGzoRkwMDcvohgR0i/AP7WtZ4EQ9qe4+7d8XdnBgh/HjS/0WZmRYyaF99Ri3&#10;vdbSktCEx9GqoJVHN6veumEV0iFrf8zhICvDMtrjLwnM6F47Y4JWmj8kXG3XoRmSYjJVfviJ9t75&#10;vvLWA8VkrWzR/AVNYEYXqwAAAAAAAAAAAAAAAAAAAAAAAADgGLSCM56vXrqmpOvylZ/+oaev7ylN&#10;pXPr9y5PtftTOeJbEfo5Z70QSWvO2k5ykSM55DQLz8jqFZxBYMYSBGasnA+BGas6IzBjQSciMGMp&#10;AjNWdfUYB2YUzSXo6pIKRTgiFXn73qW8+fGrzrsXlCZlebeb2Iz6Tji66qPuwPZJOSwwQ+oVltHN&#10;1xiQtdFcXYuCAHoMf3AidaNFgy+a5MI3V3VyyPjdsIx2V4fNqXuXHvmvuBXjtnaTloQejBz6tKy6&#10;dh73uUtaGjghaeEBdI/3KMfa7WvluV8y5srAjQFhGa56iuav4+qvLVkxWZN3trT37vdV3L1VhWZo&#10;th+BGXNYBQAAAAAAAAAAAAAAAAAAAAAAAADH77qlG9V2+TN0XXHpd27m6Se7OvPUtp59ffP89vbW&#10;Lyj0Sw5/3fLTIU1lbVtpL0UuMyeUFZFCzl4ankFgxhIEZqycD4EZqzojMGNBJyIwYykCM1Z19RgH&#10;ZlT3Zs515X2zboqUChdOefPmC3n3/kuSJxHJ1SHVsRk6UnCGW0dTjn/yoRndjAhp/irpebWMDcto&#10;GmtBQX7fDvoGTnRzMI6rxn7V+N33hwRmaMG+Y+e15Fi7gQfS8NCDR+qo184jtGrtl4ZgLDvekRNo&#10;j9fut5zY4n27n/QLwzZ6rH87LKN+bDavVc/A5q/slCRn7b/3A+3d+pEUqXpPimgHZjwBJ/6ETR/1&#10;BAAAAAAAAAAAAAAAAAAAAAAAAAB8Bl3vVJxdk/Vb8r23nm/e2Lvy/sOzz9//Pe/t/N7k/p2npmsb&#10;Px+hv5sjfj7kZ51VKLwnTfZCOaw0+zrm2nF9uz0AAJ9jqcqjyrkOgpGc80ST0OTii++n3YufFpu3&#10;X/X+9lNKSVUsimI+Q2lEEEjM/+xun5RFoRnt1w9pqsN3O7SDuUJ9tV7r035ZnXz3tUXHeFR9wzpW&#10;OYmwjB7qGJx2+MFnISyjee1U5tAKtBkQbrNq7VcGThzTNey6r/Zrh4V1dKeyJCKrb1hJHZax8L1q&#10;HavnqpyzFKHp1Z9RnDmvvff+Qs5ZkSZlplHUyUuP+0V78gjMAAAAAAAAAAAAAAAAAAAAAAAAAHDC&#10;QrohVaVqTZXYrQcvS19XeurDH+b16dqnvrn2u5Np8buXz95+Ocf0q7L/nqSfkfIVS/sK7dhRpMjh&#10;slIs5Jh9RTMAADiSlKIMzZCkCCs7rGIa62e3p9Orf1ls3Xk2b3/yipXXIpI1K5m3bUecRtrFER2x&#10;AL/d3BqeFdENylhWhL9yAosmdForv2ycw+bQDqVYtP6nMP92OEN3zU8tcGIsH7x2an0DG44+h+Zu&#10;rwaO3qEZq9b+NObfHb9XWEfHovZ9WbP/ZInqn2XhGU1ohi0X+5o895rizHnt/vBNeXdbMVkre6z2&#10;+7wjMAMAAAAAAAAAAAAAAAAAAAAAAADAKekUdF2zJOVPX/xi+fsXlHRd3nr9qfcnZ3bfX7+8/Tvn&#10;X/v06kT7X89K31CR34ikC87KodjKKeWkHHZIypLS413oCADAEyCl8tM0Z4dSlHXZ2UkpNDn/zK1Y&#10;P3vfD++8nPe3nlEKRYRdFtCHyuAMPdbBGYsSLvoWzK/YrdcBuxp6QbH9oNCARfsetf0Qdfv2Oi4L&#10;D1gW6LGo/QleNQuXbERowqNyYK7d9058Aq2wjPr27hmWIS0JKPH4uQ89XctCaY563sfPf/ENE9Ua&#10;d0Mz0sVntPGT39DeO99Xcf9jxWTSvP84P25Pw+f76AEAAAAAAAAAAAAAAAAAAAAAAAA8Hq5buiHp&#10;pqS3ZnVPl7590xtXHurM0w90Zm/nSy72vynlX5TSz0TWeoT2LO1akUNOzVc3jy+9tKTIdkSEqzSO&#10;wVy1jXqjbzXhwZ7KSkTXX0Q9dD6h6gusQ6HIllOMrCurKvLcKs8b2kW7XXKOHMnJeXA/7XaWIxT2&#10;iGrBsO1wSGnU9VItrF2ucjRrPUbV1s1FM+Las6r5OJIisux0xGtvVh47fD6zuTiyY9y1ZytHOJU1&#10;rU2p7vC5tNqVt+Twc1W1br4kvu5nxNrIYUX5HfXlxpjzlNUsyxGeETmyk1OUJ0mjn1dNHXdU8Qkj&#10;K3ibtnZ9CY28p6Jej5GfB1ZTSh0KF+XDZtRcbGsSR3tOtNod172Qot+9mbPb66mIyIpw3vzkmbx1&#10;51Urr0ckV4daXQHS6PU6Dd2Qh55XSXf3wUX7mg89aG/3Krzvhkt0j+GwNkcJB1i0VqvGXzZuu610&#10;tDktmuOSY22mWa31kxSW0c5WWHTtnNrcXU1kYGBGd+2lTvDHYV0suWf6Hveyc99Y1E8nnKT+eZRr&#10;p/mDvHqgt19buH8rDMPOijSV8r72fvy29m//SEqEZkiP960LAAAAAAAAAAAAAAAAAAAAAAAA4HPn&#10;wLcth64rLvzhnby+8460saM7F9+dvJ5e+ZkU6euyv+kcVxXeCGlLiqKs042kcUXSBGYsnwqBGR0E&#10;ZqxGYMYKBGYsnxGBGYs9wsAMqQrNkOaDM9Ike397LT+8/XLe23xOEYoIV8kZ9ZWg+IxUcnezKrzg&#10;tT6ddIvw67t2cFiGFvx+WLv272MtCryQ5vtclSzSDdsYeYeunFtnzG5QyYHQg2MY+iQdOWjlyBNo&#10;P3Vitt0zMENL1l5Sv8kvuW96Nh117hetuTRu/vUfDu3AjPr1VYEZ5U5ltMbsr++kiKS9j/5K+x/8&#10;Zdk+0uc6NGP6qCcAAAAAAAAAAAAAAAAAAAAAAAAAADOdastrsm7ID3RFunEl9I//VTpz69Xi1oOn&#10;v3d+bfq9p1/d+ef76e7PS/FLVvyy5OeyNQ1pO8J7bpc3Z4fSoPI8AAAgKaXyYzNnR0qhXMjOxSRN&#10;N4q49PI7sX3vbrF15xV7/2xEkqqwDB1vHMIjdeSwjG5/7RCAUR0cwySG6o6zbNx2QMeq9qv6OEYr&#10;AxOegKszFq2lnpywD7XWe+69U5h/99x331s2gUVrvvDaOcSisIxDQzI6Y0YTOVflSLnQ9MUvK22c&#10;1+6735P39xRpKjk34RqfJwRmAAAAAAAAAAAAAAAAAAAAAAAAAHhMhXSj3rb0xvet779RbEvafuun&#10;456kvd98f3eSzv9RStt/9PT6h//j7uTM1531rZj4qy7iJcm7kvZs7UdEyIqy8MxuVch9vqrKAAAY&#10;KaVQzmWVeUrhnHNImqSzT30a6xfu54c3X8p7D16UIiLCsuwyvcpVcfwT+Znboy5+fN99F6UdjHHa&#10;YRndMY46/imGfLgaZ2m4weN+RVbzrgMaFgU/nLiIciEjyn97sg7O9zTDSprInvZr7fFXNV4W+lK/&#10;3XPufYMxFpkL24ioFrQ8Fy72lJ5+UevrZ7T3zpvKW/cUk7Vy2lW4xucFgRkAAAAAAAAAAAAAAAAA&#10;AAAAAAAAngAhvVVvu/m/2w9flq4p6bq8+5vnHkzS7o1IvnF2/dMX1yb+23L+FVlfiaSn5dhReDfJ&#10;uazdPVByCgAADpFSKFtlcEaEku2ci0maJMell38cO/fu5Ye3XrWLc4qkUNShGbMK8CdINxfCC147&#10;tUkschoTWHWwfcc/7bCPqv86Z0AqQxJOM7DhyNrz7Di1uddBGSO017kb8nEa8++Of5Rz327fu007&#10;8KL6xwPid7qPylDIVeZfOMrQjHOXtfGVv6Pdd95UcfemYjJVRHyuQjMIzAAAAAAAAAAAAAAAAAAA&#10;AAAAAADwhGkVf12zdENZ16SPH77WhGdc/PbND6fT3X+9cXnrX188f/dLLva/GWZN6aAAACAASURB&#10;VPIvSXrdinOK2A/l7VZwhpUVSo/okAAAeMKkFMrZyuW2c3ZIxSRtXLoXa+fezg9vveDd+y9ZERFh&#10;WbIcMSs5fyKqubv5Dt33Tlw3XOK0Aie649eOa/yTmHtnbitzRh73sAypCkZo3zWzSTtOYfp1WEb9&#10;s73dp3kc/L0JrDiB6c6NpeM4990dy9/7zL8bljHWXNhG9egM19sh50IxXdP6l35Be++/rf2Pfiil&#10;yecqNIPADAAAAAAAAAAAAAAAAAAAAAAAAABPruutIrDrVXjGG9L933s+dF2h6/Lm37v519Mrt//6&#10;zvr3/8VP+9U39lN8O8l/2zm+qCQ7ay/Juy4rykJZSp/92jIAAI4sIhQh5eyoQzOci0lKyXHxpffz&#10;zoV7efP2VRd75yMlhcK26wCNo1WSn4JuQEb92nFmVRxavL8oqaP93kladbBDFiBaP5cdy3FY0Lc1&#10;C2moAxvm5vS4slq3yHxQQpxKWoZmARkjNMvsg8EZJx1W0j7nC899rz5ma2+pCi/pv/7dR1s7PMM9&#10;boKVj8fWfRQRcs5ShNZe+Rml9XPae+9tOWdFSp+L0IzP9tEBAAAAAAAAAAAAAAAAAAAAAAAA+Byy&#10;dE3SzerXtxS6rjj3//5lXpvs61xKOn/hk0su8s+mHN916GdlPxdyIaVtKzuUqq9ydijCcrfU75AZ&#10;RDjsiHqj71dxH+yp/Brvpr5u2DzK6r7Zl1Nny2lscXJVcefWd1YP7aLdLjlHjuTkPLifdrv6e9c9&#10;ohqwLNt2VBEpg8s3q4W1y1We1UKOUbV1c9EMPdeSrGo+jqSILDsd8dqbfbf88PnM5uLIjnHXnq0c&#10;4VTWuTbfbT98Lq12zX09sJ+q9ayGtupnxNrMKm7rjTHnKatZliM8I3JkJ6coT5JGP6+a2uSIqCMR&#10;xvTTtLXrS2jkPdU8u0dmG9Ql1+Xz00X5sBk1F9uaxNGeE612x3UvpBh/b9afJ259KLgqrK+DMyQp&#10;0qRwsT/Jm7deyLv3X5QiRZRl63VwRvXx8tjWPLczI44cltEq4m8/PZb21R0wFrw29iAGzvvA+GPG&#10;PM6kkUPGdWuNu6EJp5U3cRTVHwWzTwnPPjH6zr8dujA4n8btJ03Mh2fU29195gdfHlgx4vprtz/0&#10;HHbGlsad+/oc1Ndt37CMdjBGVP90wzLq7e6+i/rphmw0bV21ifJjRpJisqZ890Pt/uh78t6uIk1l&#10;5/K9x/cxeyTTRz0BAAAAAAAAAAAAAAAAAAAAAAAAADheId2oty1dk3VD3tSXpRuKu9cVl/78o3vT&#10;m3u/v37p4e9fWL/5XKTpL0np70l6I3I6p1CWtF0Ww2sWmjEiPAMAgM+Duhg7Z0dK4SzJuZikSXJc&#10;fOn92L5wN299/IqLnUtKE9VhGTqdGIVRvOT1sRPtFvGPjNwZHpZxFIvG6j1+tWO0tge1H6+5qBaF&#10;ZTyWV9u8dm7W3FQHhmV0Axp6hWYsCsBYOdlu0EM1zwXX99iwkuiEZqyycMwB575Zp/ry9XxgxaFz&#10;XTJA95wsa7PsPB1oW99OreQiF7tKl1/UxpfPafdHbyo/+FQxWSt7rfb7rPnsHREAAAAAAAAAAAAA&#10;AAAAAAAAAAAALGTpmqSbkt5S6LpC1+VL3/7QZ55+qPUrD7W29+AL0730HU30S856XfIkKXYt7UqS&#10;QklZZeVcVCV7CwI0HOGwI+qNQVWHcz2VFYtNfd3QstpQ+wuus+U06OvF56ZiRcSsJG/4MbXbJefI&#10;kZycB/fTbmc5QmGPqAAM2w6HlEYVa1cLa5erPKtFHSPqLzKvL5oRJdRWNR9HUkSWnY547c2+O374&#10;fGZzcWTHuGvPVo5wKmtcm++xHz6XVrsm/GZgP1Xrpo617mdMuXvzNfX1xpjzVD6MjvqMyJGdnKI8&#10;SRr9vGpqkaOKQRhZldu0tetLaOQ91QQcjQxjqEvty+eni/JhM2outjWJoz0nWu2O615IMf7erD9P&#10;WnXac31UQRhKKZxzdV2mSVaRlbduveCdey9bThHJ1f6hCDcr/hioy9LrC+hYMhaqTuvC/aaI/7A2&#10;7Su5ntTQcYceSLvNmPHdulKl1lV7wqe3fip7Fq5wIDDjZGdwNK08hOYTojoHfQMvPPew6X54DZlL&#10;db7a57FWv9Y5p+2QkuMKK+n2ueo8Npdo69N5LmijZ1jGovUasobNH9+dkItFISaLzlO3/aHtWmEY&#10;dlakqbS/q913v6fizoeK6dqB/T4rPltHAwAAAAAAAAAAAAAAAAAAAAAAAACHagVnSE14xvk/vJ3X&#10;J1taX9/U2csfnNnYPvezuSi+oxS/aPv5KKsWt6UoqiSBaIIzOkXqBGYsmw2BGcsnQ2DGsmkQmLEM&#10;gRmrOyIwY3E3pxOYUTsQnBGhiFR49+G54uGtqy52L0ZK1a6OiAGpACeomxXhBa+N7lg9AzOWBVaM&#10;GXxMYEa7nYaOXyc8tMIUmgCNAeOP0R76mAIbTlMTiuCQw0qOZnto2MGowIx20EkdltF+vbvPgsCM&#10;cv7za98Ye/2q/32zKKxj6NiLAi/6rOGqwItl+616f1FQRrdd095Vu+Yv9YlC1t57f669W+9IMWm9&#10;9xjfBANNH/UEAAAAAAAAAAAAAAAAAAAAAAAAAOB0hXSj3rZ0TdYN+aGe1cMbZXjG03fObk8/2fsP&#10;Uxf/4emNj6/sR/rlYuJvphw/Z/lCKAqFtqpqs1loxoLwDAAAPq/q4uycHXVohl1MtH5+a2165gf7&#10;mx8/l3c+fUVSikiuCr4jFFYdV/Io5q35jInue0fu+DCrwjJOI/ChO8bg8ePgAp7S3FcN8biHZUhl&#10;UIbUylVqBSb0yrtYEtjQfwILBmkHZKwcexZUceC9ZQEXveakXveNq30XzWHI+GMzew4EWCzp87Dz&#10;sShsY1Wbpt/qmmkCMZylCK29+lXFxnntvfe27KyIVIUZjY/0e5wQmAEAAAAAAAAAAAAAAAAAAAAA&#10;AADgc2xxeMYn116Trijpurz3j35858zz9/6N8v6/Wd+699o0pt+x9Ms5/OWwUlLsWtpVRFiKcPhx&#10;L8YEAOC0RFWRnbNDKZwk5VwkR2hy4bkP0/T8g2Lr1ivOO5ciJgqFbUdEeHTl+hEsKks/zawKSasD&#10;Ao5rAssOZtXBDlmAOp0iWgdzCmEZ9c9QGZLgKkDhNMY/stY5D5cXfrmMZQjCYfNfFNgwKCyj6agK&#10;yGiHZNSv1dsL1EEV9c/29kmHlSwK6xg6fvdxMzRspPuoWhaesazfZY+77uvd81tvh0KuL3bPAovk&#10;QtPnf0Kxfk67774p7+0q0lRyrk7r435jrEZgBgAAAAAAAAAAAAAAAAAAAAAAAABImgvPuGbphrKu&#10;Sbc3X5W+qHT+D27njcnTP1pbf/g/nX3qw3+5vrX+NSt9xyn+VmS/aCmHtKVQ1uz74AEAgKri7ezI&#10;klIKOztsT7V2fnM6OfNXefv2c3nn3ksOTyKSJclyVAEailOq6m5nRbizfSoTaA9U/zVxnJM4rJ/u&#10;64PHPbWVOmDVVB2P/x9mDisczc/2dp/J9w1mWD6BVijGXEf9Vs5LdusblrEsCGL5/q1bpRPWMWb8&#10;RQEXfdewG1bS3u6b+7Ooff3OYfPpBmeEyrCMOjTDxb4mT72gjfUz2n3nT5U37ysma2Vv1X5PKgIz&#10;AAAAAAAAAAAAAAAAAAAAAAAAAKDreqto7LolKT/ceVYPbyh0XfH0x2e3p5/s/dHU+Y8uTz59ppjG&#10;Lyv89+X8RiguWt6TYqcq2QvLjuZrup/gijQAAI6gLsrO2REKKcmRi0lEaHL+xQ9j7fz9Yuv2qy52&#10;LipNFFGGZegUMyuWlcY/8g/voxx9N3RjzFi9xj/1eJEDo9fDO6pZtIIUHv1JXMFVGEIdljG6m37h&#10;DAcbVn+iLvpTtcefr020Q7320Vn7nvOuwyD6BE20z2k3JGNu/MOHXxqU0Xctl+03+nws6bd3AEq9&#10;LnVohiwXe0pnL2vj9W9o9503Vdy7WYZmRDzRoRlP5qwBAAAAAAAAAAAAAAAAAAAAAAAA4NRZulZt&#10;lj+TrsuX/+5Nb1x5qI1nHmhtb/MrkyJ/14pvyP6JZEkRuyHt2Y5Z1Vvf8Ixqn6aGcNl3dy8Tan9Z&#10;dbacxlbtVZV0bpXVDe2i3S45R47k5Dy4n3Y7yxEKe0SVX9h2OKQ0qrq3Wli7XOVZbeUYVVuHIxzV&#10;vAYqi21tOZIisuw0OqClvPZm5bPD5zObiyM7xl17tnKEU1n32tw4w+fSalfm1ww/V90vva/7GbE2&#10;TUX0rDR6xHnKapblCM+IHNnJKcqTpJFzaerTw1FFHIysvG3a2vUlNPKeino9Rlbv16X25fPThaqE&#10;hxFsaxJHe0602h3XvZBi/L1Zf5649aEwtA9ZcrKjiAi7XOxIWbKKB7deKPbvvSQ5RSSXF1j1fJQ0&#10;+lwcPiVJs4vmRDIWWiECSwv664HbARdHmUjfA+vmXQwef1EH9esnm1hxILCheuE048ra4QhDgxKq&#10;PwKaT4VUbZc3fBV4sKLPduBEVP+0X+s9n3qxVi1cO1zD9V9i8yEVc0EZPZdh5fp1wje69069fopy&#10;u55Tn/G7a1c2ORjecdgadte+tqjNonOz7NwtCs1YNKdF40f117dUXUfOijSRctbuj9/S/u13FZNp&#10;2f4JDc2YPuoJAAAAAAAAAAAAAAAAAAAAAAAAAMCTIaQb1eY1SzeU9YZ09/efD11XnP/Dj/P6dOsH&#10;G5OHP7iy/sE/29fZvyXlX7P0VSmeU3hX0k5IuYxpiBRz5ZwAAHweNR+FtnOKFJpceOHD2Ltwt9i8&#10;ddXevahITQhPRAxPI+g5i3Y+xKL3TtyygXoP3u6gtb3swBY1XTSH0WEZp7Nyc+euHi5aM3hEYRl9&#10;L9NuWMZci55zHzLewQm0Y3g6YRk900aWhmX0Gb5PEEir/wN9N3MsYyKqKDU1F8EhumN3AyvGzv+o&#10;j6ijPuaa8I8q1agMxEhyzooIrb/2NcXGOe198BeSUisS78n6zxICMwAAAAAAAAAAAAAAAAAAAAAA&#10;AABgqOutYtRrsm7ID/WMHt5Q6Lpi+/uXH0xu7v7e+uXt37u48fErEfqWpV8J6ytZsa6InSTvuqzo&#10;qzojPAMA8HlUxxpYKcI5O6RiktbPb08mZ/5yf/v2c8XO3ZcdkSLCsuSqJL5KSjiWz812vEO3RP5U&#10;wzIW5U30yp3ozv6IgRWDxz+9gIxVIz+Kc9cNVxgaXtH8Kdj6vQ7PcI/kie5YfYMeZg2WzLNHWMbK&#10;oJl+eRWrp1aHPqw6nAPBHuWshoy/6HwNCctY1r7vNVDvOzSs47D27dAMSU0ghm3JhdZe/IrS2hnt&#10;/vgtudhXpEn5XqvN447ADAAAAAAAAAAAAAAAAAAAAAAAAAAYLaQb9XYVnvFb8qdvvRi6rtB1efNb&#10;H7136fKnv/X65gf/249f3PhayvFdhb8h+0VF7EmxG3JhKZW92GXh4ZNSpgYAwFGVn3jZjhRlaXzO&#10;RdIkNDn/4ocxPfew2Lr1qr13PmKiUNh2RIRdpWccZfSFxf46vQgI65BcgkFhGdF5rafwLOGgvT0o&#10;rKM94WXF/se7oo/63EnDAzLmVAdQB2S0e1gWltEea1Vgw7B5VIETdfhET806V5eMo3X59DwB7fkv&#10;C3xYnsrRCfVonfg+468KG+kTWtFd82M5FwvmNcai9nVYRv3TxZ4mz17V+tqGdn/0pry7rUiTcgZ+&#10;Mv5rhMAMAAAAAAAAAAAAAAAAAAAAAAAAADgWdXjGLDhDb0h3//0Lcff6C7H/+2f20929Py7W8h+f&#10;n9x+frKe/rasfyD5py1dlmJT9n6KsOX0iA8GAIBTFwrlMjdKKcI5O6T9adq4+DDWzvyg2Lz9Qt67&#10;/6IUdViG6tL8qrh7VHV3O1zBegSBC90BuxM6dBJHnGUTOlCHA7RTBw5trH4TPZkVfdTnblXgQq/2&#10;VVBG097RCsqYT4lYFMawKrCh1zy6gRNNR/1Wb9kIfcMyjhYM4VnAR7eLEWEd3dcPH30+2GNp2EcP&#10;dfv2K30NHT+kWRiGLe/vanLpOZ358t/Rzjt/pvzgE8VkTRFPRmgGgRkAAAAAAAAAAAAAAAAAAAAA&#10;AAAAcKzq4AypCc+4IX+gL0g3FLquuPS9yzfPPHz4b89eefBvz+08+Nl9p2+H9C0pXrKUJG1KLpr6&#10;t6brsOzHu2oNAIAjqD/2sh0pyuSAnIuUYuI4/9L7effCvWLr9qv23vmIpCosI6oC/8E5CasanNYH&#10;bhn5sWDAQUfTTdvo26wdOhB1NX31Wp/xuzt04yraERbHb2lgw4mMdrghYRlyFdhQhWbMxSW4Dis5&#10;JADDVeiG5s/XoLCMRaEZy4I05oeu5lpew/V13FzPhw2/IHBivDgQnnFYaMWysJMxgRer+j185rNj&#10;HzNud/9D+4iYC80IhVzsKTbOa+P1r2vvnT/T/qcfVqEZ8diHZjy+MwMAAAAAAAAAAAAAAAAAAAAA&#10;AACAzxRL1yTdlPRWGZxx8d7tvP72ltbTpi7F7YvF2ek3k/J3lOPnLZ9N0q5De3LYoTRXENYrOCPa&#10;dZaRLafR1X9ltZxbpXNDu2i3S86RIzk5D+6n3c5yhMIeUclXllg7VC7tiCJrKxRlaWa7vnKMqq3D&#10;EY5qXgOVhbe2HEkRWXYacZ6qzlwmtNTlp8PnM5uLIzvGXXu2coRTWXu77Hvke8yl1a4srB9+rrq1&#10;rHU/I9amqY6elUmPOE9ZzbI019/QuYRyZCenKE+SRs6lqtmWwhFR3lvj+mna2vUlNPKeagKGRt3f&#10;VZOyXShclA+bUXOxrUkc7TnRandc90KK8fdm/Xni1ofC0D5kycmOovxwcZUbML9LWXWfIpyr6zti&#10;Utj7k+LhzZfy3oMXFKHqqlNz+ZWff4fOqR3lUP8ccbEMUwUJ1KECcwEDo67Y7lF0X1+w24Fdq0l1&#10;AzMGHVS9/6JwjJNZ3Saw4UR6HzKPWeBDfc32CT6oPvibT4LU2q5DMOr+6u25fqvzVN6A0dyM9eXf&#10;Dn9YGQTRhKUsCc84MPHmr69m7HZgRjXh3mtXH187NGLhGrp938zmIKncro7f6h/w0B6ju97t97tr&#10;2N6/e+7b7Q8bd1FffYM+2nMaG/Lhav1mf90nSdbee3+uvZvvSGny2IdmTB/1BAAAAAAAAAAAAAAA&#10;AAAAAAAAAADg8yGkG1IVnGHdkO9fe1b6hpKuyzu/ce7+uafv/XZy8dtnt+7/lJX+vkPfkuMVS5Ow&#10;tiQXaqdDzArCAQD4zKmLv+uwjDI4o5ikSI4LL/+42L13N2/dvmrvn41Is8yEkKvslZWfkd2wjLaT&#10;Cl+YCxXoDtadUK8JtHeuG3QHWDaZVjjCXGBC3/G7O7VXcuBcBlp23hbN6qSMCSiYa9sKyJjLL4nF&#10;IQ4HdAMuqgNfNadu2MbCsIyegSnNOWjFP/XVDaoYHvjQ2q89f1XhDz1DJ2a99R+/G6ax6L2jGNJH&#10;d+2GXpNNyEiTfpQVEVq7+lXF+lntvf8XTZDG4xqaQWAGAAAAAAAAAAAAAAAAAAAAAAAAAJyqOjhD&#10;0jVLN5R1TbqzdVV3fkLp4h/czg/f3Xp77amHb5/5yQ//5zPbZ365yP6uHL9g6UIo9kParqrhovpf&#10;9fXahGcAAD576kLwbEcZmuGQislk/dL9ND37drF58+W89+D5iKSIsMvC+TJPoSz+X/j5uCy34iQD&#10;Fw6EZSzSewLHPVMP7HbZap38nyOrwk5OMyyj/jk0KKEbLtEOz+jV1YFQi9aKVO91AxR6hSn0DMs4&#10;qBqjx/SPEjQy31En7EOL0miWj98+d8sCJ/qs4ZjAimX9HjmEZUTbqNZvFpphqSg0feHLirUz2n33&#10;+3JRKNLjGZpBYAYAAAAAAAAAAAAAAAAAAAAAAAAAPCrXWwVn1y1J+f7Os9JbZbXblWfPbe89d/fG&#10;dF83zu48/GJ2/Kqkb9n6YkhZ8m5E7FmaSJKiVSVIeAYA4DOkLgRvh2bYxSSliePCK+8W2588yDt3&#10;XrGLjYhkSbYdUX42Hkh1cNPvKQcuLBtw0esrdeM9RkR91EEDc6EDfbvojtWNsDjZP0M8N8YsKuDk&#10;Ry7V4Qaj1LkkVUBGe76OPqEW6pw7ta4dy1GvxZL51e0Wnfvex1CFK6gV9lDnVRwy/W5IxPC1XDJI&#10;zwtg1XjdtV+236JwiiGBFe2AjPacjiVIZIz6mmmFZrjY1eTKK9qYbmjnnT+T97YVaSo7N/s/DgjM&#10;AAAAAAAAAAAAAAAAAAAAAAAAAIDHwfVZ0Wf9f3fuvSb9otLFP/w4r0+2frg+2fwfLunWv/SZ+AUp&#10;/cOQvmb7KUfaDOV9OxyhJCscUdZcAgDwGRIK5SoUqg7OkIrJ5OzTn6aN8w/yg49eLfa3rihCEWHZ&#10;qmIz5qrRu/kUpxW0cKjekzjqbBcdcZ140Lftoj5OYyXLMeq4AZ9y3EB7pG7gQ5/whzoooxYOuVn3&#10;MUdQxWNEKCx56VWug2Ebc930HLsbrlJF0kSP6btztsadsWrQbthHj0tv2blbfgWtTrKZP9/9j6U9&#10;h+5rfdq253qcV34dllEGYoRc7CldelYbX/mGdn/4p8oPP1VM1stRq3CNR43ADAAAAAAAAAAAAAAA&#10;AAAAAAAAAAB4rLQKz65ZkvL97WekGwpdV2x+79L96Ud7/27t8ta/O7/x8ZeT0ncl/4qklyQlSZuS&#10;ipCSYuxXnwMA8Piqi8OzHXVohnMxibSepxdffSe2P71bbH/8ip3XI5LLkvoqTqAK0Cj7OVgKf3rB&#10;GdVIIamd5jFoAvXOq4v6l7ZzJ3Qgouf4y0IFTqt4fvF4fUc/qbCBnoOXQQRVaEZ75HAcfhBNVsmC&#10;wIvOmiy8Kg6cuva5X9Tnojn4YOc9L8FFa73ofCwPHVlynR3xFC67DhY/Iw7ue5rXUHeNjjsupg7N&#10;KLNVUhmasXFBG69/XbvvvKni7keKyVqz36MOzXj0kR0AAAAAAAAAAAAAAAAAAAAAAAAAgENYuibp&#10;pqS3yuAMXZcvfesjn7tyV5fj1sXi7PSbYX83pJ8P6azsHSt2q68tT7PKOmtUZVtVEedWedzQLtrt&#10;knPkSE7Og/tpt6sLoD3imMK2wyGlUZW+VXFiWTba/nLyMaq2Dkc4qnkNVBbh2uUJjyw7jThPVWeW&#10;ImYltMPnM5uLIzucxlRy2soRTlK0y3mHz6XVzg5FDD9X3drqup8Ra9NUSs9Kpkecp6xmWZrrb+hc&#10;Qjmyk1OUJ0kj5yJVCxGOiPLeGtdP09auL6GR91TU6zGykt8q11ehULgoHzaj5mJbkzjac6LV7rju&#10;hRTj781sOZVnqPlQGNqHLDnZUZQfLq4yBAb1kSQXtkIRkcLOkqSI6b73N8/sb916xftbTyml8plk&#10;R5ShEC6LwcuT3GQQ6JSKr5v4jvKA6+3+t193xu2y/nq7czTu7OZqoxuYsajtyjm0x5QOtmsPfHwr&#10;PAsNmA8QOOxyPmrYQHesbrhD/fvCPj176tc/U2u7vAGWB0o0/bpaz+rcla9Vo9cP42Vt1T7Xmp37&#10;erunhf0ObLssGGNpv3P3TczdN3VwQ93fqjktGn/V/LvHWu/fvg5OPXjllLj9kE9Jylm7P35L+7ff&#10;VUymc/s8KtNHNjIAAAAAAAAAAAAAAAAAAAAAAAAAoKeQbkhVcIb1W7LekO79+xfi3vUXYvejs/fP&#10;Pbz320nFb5/duv9TjumvKvRtWy+GlB3aDjmX1WyRelUHAgDwBEiSnELOWWVmhmXvT9P0zO76xVf/&#10;Zn/r42eLnbsvW3kSkSxVYUsR7pbqn8aHYit1pxwx1GTDRO88iWVhGYtHrMdpcmDcCktox6/0Gr+7&#10;06qwjJNwcJJDAgu6+x4lLGNRv4eOvyAsQ9LSsIzOBDQXmzMXdNLrADqnblxYxljL1rr92uo1XDLH&#10;nvFBfcbvo7v/ZzUso9aEZuTyPyXWX/uaYm1Dex/+lRSpFaX3aNaAwAwAAAAAAAAAAAAAAAAAAAAA&#10;AAAAeGLUwRlSE55xQ75z7aruSOniH9zOD9/denvt0ubbZ1784J+tb5z5pp1+PTm/4Uhnwnnb0l71&#10;FdxRFkkG4RkAgCdeRJJzrjbDOecUkibnnrsVa+fvF5s3r7rYuRhpooiw7FCEBmdVHHWec+EV5c8q&#10;xaPnBJbt2A3O6CRgHJblMCqso/v6aRgSFjLvqMEGy0IyeoVlWE1QRtm21Y/jiMvXM7AktDhg4xTD&#10;Mhadg97nZW7+rbCQKvRj1bnojt89d2NCMz7rQRmSyhAMexaaYSuctf7yTyutn9HOu39ehRWlRxaa&#10;QWAGAAAAAAAAAAAAAAAAAAAAAAAAADyRWuEZ1yxJ+f7Os9JbZeXe079x9tPp/t6/vfV/vf5///Q/&#10;/oOfzdI/dMQvh/28rF2FdiRlWUmSssuv505l15/t6j8AwGdSpJAccs4RKezsUC4mk+nZnbh49a+K&#10;rVvP5517LykiqtCMqiJcjtn2iasLy6MOy4gmvuqwllocGLHsZ0vzUrURMRc2MC6sY9G4J2n8GIeF&#10;I/QNP+gGLnT7XtquCsuof7a3HUMCI3Tw3PVpe+DUdQInTvjSXxU20oflWbBI+7CruUe1z6rxl71/&#10;lD97Pw+hGc36tp9bxb6mz/6ENN3Q7o/elPf3FGkqO596aAaBGQAAAAAAAAAAAAAAAAAAAAAAAADw&#10;pLteF6Y131GvT7Zek64pnfvobv7g/S+9ef6Ze28+tfHpi4Xyt3PkXw3Hlx1ai9Cm5CIpoq4BzZbT&#10;Z776DwDwWRWR5JxDkiKFc84pIml67qUPiun5B3nr9qv23jlHcki2HRHheuOk5tUU19cjlFkd5a+9&#10;Rl2205KQjKX7dbtd1nZRQMaieZxmWEY3LKSfZYENy94/OPriYIS+fy6FZ/u1W/QOy1i6xAPa1mEb&#10;c+8dX1jGYWEk3bCRIaEZoVmwyPy5i2aMPvMaO357HovG/yybW6P6GrLlWWK/TQAAIABJREFUYlfT&#10;p15WTDe0+8M/Vd55qJisycpVJs/prE06lVEAAAAAAAAAAAAAAAAAAAAAAAAAAKcgZv9ekyTlzfOX&#10;dfffvxDv/+JX0vv6woe39cr/8oM3vvlP0sT/VIrfkVxI6aLtDYWzpJyqIsBseWUFIgAAj6mIVAVn&#10;OCKF7Sx7fzrZuPhg7dLVH6Tp+ZtyjjosowwOGJjCMMDBAv3ZUMMG7AZGLAq0WNWu074qfl9sLtqh&#10;87Pb10kberwHLQpH6AZnrGq3qH2ftvUuDiscCkez3XPi84EX9TlbGnTS0R2m3f4YQw2WBU8se71v&#10;WMWBNa4uuXb4zJict6FhGV1xpNZPhrlrP0IRIbveTnKxq8mFK9r48jeULjwlF3sKpWa/0/BZPwcA&#10;AAAAAAAAAAAAAAAAAAAAAAAA8DnnMjzjpqS3FLquOLd5N599eE8X7n+icw8efKGYpl+X/O1QfMFW&#10;VmhHciFHKmsB3VR5WqkplRs6k3a75Bw5kpPz4H7a7SxHKOwRX2Mdth0OKS2qwj1UVURYlli3a2nH&#10;qNo6HOGo5jVQWettlycusuw0uhK2rKSdlVIPn89sLo7scBpVzWrlCCepNZfh/cy1s0MRw8/V7Evs&#10;q5L6qp8RazOrlG7Kp0ecp6xmWZrrb+hcQjmyk1OUJ0kj51I9JaQoowc86p6U6vsyolxfl7f4qI6i&#10;Xo9R93fVpGwXChflw2bUXGxrEkd7TrTaHde9kGL8vZktp/IMNfXTQ/uQJSc7iojqRnAM7SdJUdie&#10;RNQfB4uuGTsrUlhSE6Ahp1zsfPJUsX3nVbtYj0jl+02AhsZV4R+ifojMXwyHXaLLQirar7f3rd9b&#10;0G8TtNAOXVg0RrttN2yjvV93/EVz7/Y59JY8GPbRLuQv91geftANvOiGZAwJbpg/dwfDMw7MqRWO&#10;4bBSKzBDOvwSq3sKl/06pGgHXjRhHNUnQv0w7s7Jrm6wVuCGNDowY8j6t9/vrv2qNWz3uWjtu2Mu&#10;a7ts/CG396K5HDVw40lyYP3qD5KI6vk6lfd3tPPOn6q4e1MxWSvbVR8SJymdaO8AAAAAAAAAAAAA&#10;AAAAAAAAAAAAgEcspBshvSXpmqwbypvnLuvj566mOx++rJvbV995sPn0fx/b+b/Ijv9WSX8sSbYu&#10;OSLZLqTITV8AADxhIpKcHXVYhrPDLiaTM09/unbx1bfT5Owd5yKsWeSLu5X9R9ANFSi7no+cOOQI&#10;1A2MmH/v8BmUP+qQhXbgQp/Qi+57y+ZymOMIyxhuUbhB36CDxeduPixi1TiS5kIz2mEZfY6n3LU6&#10;/miFXfSNs5qb4vGEZQyx7Baq13KVVbfgkJCTZX33tSiI4/MQlrHq2leV1VIGYiQ5F4rpujZ+4hc1&#10;ffY1udiXpCZR6SRNT7R3AAAAAAAAAAAAAAAAAAAAAAAAAMBjIqQb1eY1S1K+v/us9NsKXVdcfvOp&#10;+xubD3/nzDMPf+fc1oOvZcWvyf6WIz2bnfdTaKsqe0tlb2X1m0+j2hIAgCOKSJIk51yHZsi5mMRk&#10;o1i7+OoPi62PHxQ7n75s5WlEqmrFq5iDMqDgmD/vPDACorv3kNatwIX617qP5rAOK2pvB2QMCbHo&#10;7j/UsrCOfhYFZQwJO1i236I+DoQzdA57LubEcejSzVa3u36z0IxYsRTtrI2Dy3g6YRnL1nvZOVgU&#10;SNInrGSZdptu+6HXwJjAlSdVr3MXZWBGGZoRcs6KSNp47ecUa+va++CvFJNpE5px7I/Qymf7TAAA&#10;AAAAAAAAAAAAAAAAAAAAAAAAVrB0TdJNSW+VwRkX736c19/e1Pp0U+c3bj4Xmv5aRHxHip+0nZO8&#10;64h9yaldotYnOKMul5Ok5Bw5kpPz4Dq3djvLEQp7RBVe2HY4pDTqq+urgkFbirm6wjGqtg5HOKp5&#10;DWRV83EkRWTZaXRFbFmJO+A77A+YzcWRHU5jqktt5QgnqTWX4f3MtbNDEcPPVV21XNeO1v2MWJu6&#10;Bn+2MeY8ZTXL0lx/Q+cSypGdnKI8SRo5F6laiHBElPfWuH6atnZ9CY28p6Jej1H3d9WkbBcKF+XD&#10;ZtRcbGsSR3tOtNod172QYvy9mS2n8gw1tdBD+5AlJzuKiOpGcAztJ0lR2J5E1B8Hfa8ZO6sKzghJ&#10;ijQpvLd9Zn/zw9dy3r2gSFU9eHlVq74aBh/mfOH5fLF/+dvqS7QbTnFYYEX7vfb7i9qvGqs7Rre9&#10;Vsy522e972HHuqqPuk3Zz/wKemVhf/u9VYEMy0dfdO4WXw7tvqsP9uZJn1rb5cW+eh2aY6wesOVD&#10;trUMrR3r99qfStG8Xt4W9fbsCTI+amDIGi4KrFjVb3l4szWsf2+P12vtOx/cQ4My0H/t3P0wmEy0&#10;99HfaPe9/68MdjnB0Ix07D0CAAAAAAAAAAAAAAAAAAAAAAAAAJ4QId0I6S1J12TdUL5/+Rl9/Heu&#10;pg/+j5+KOw+/cGvr/Nl/vntu+7/Mzv9Uof/HikLSZSkmc5WMKgMxHt2xAAAwjLMjUhlB4FxM0nRj&#10;Z3rx6l9N1i9/EDm3wjIsVfkDg/pfENhQq6MnDrcq4KJv8fmysI2h4w8Nyxiy3yLdOc7G7xN6cHDN&#10;5wMvDh998b51gECPDlptWi/3DMuIJVPtE43UDcuYCys5YlhGH90gjUVBJQvnvWBdFgXNDJnHkPEx&#10;/tw1oRmSXBRae+FL2vjizylSknNWRJJP4D8VpsfeIwAAAAAAAAAAAAAAAAAAAAAAAADgCRPSjWrz&#10;mqUbyrom3dl8TXe++Fq6+OcfbE9v7/3umYvbv3v57Kc/mXPx6xFxzRHP2c4hbYbdVI/WwRk+6WpM&#10;AABGikiSJOccCikinHNOERFr51/8sJiefVBs3X41e/+sIjkkhx2OcJS5A4d+xi0LbJj9PEw3KKMb&#10;eDH2Y/Yobet5nIZlx9k/9GBRWMmQdova9+qzmp7DCofC0Wx7WRJGyyzwovzZ3o4ep28WqhHV7zFr&#10;f2rnb8G8Rp6PWt+2Rzp3n3PL1mfV2kX1J38TmmHLxb6mV64qpuvaeedNeXdbMZnKznNtjorADAAA&#10;AAAAAAAAAAAAAAAAAAAAAADAzPVW8dr1Mjzj/o2XQtcVui5vfvujvzj3zL2/uHju3r+IYu+7Cv1q&#10;yD+ZFZZiJ+RCUpJmwRkS4RkAgMdTKzhDEUl2ITtPJhuXH8Ta2R/sPfzoFe1tPqMIKaIOzVDUleGH&#10;WF60f3jL5YERQwIv6n3rvobqtj9qWMfQcWvz49eBCMtbz6/7Yft3rQo76T11z2bevBWH9+Gq0dJc&#10;jZ5LXwdkdF876VPXDRsZuvZt7faHnYPufoteRz9jz10dljELzdjV5NILOvOlde388E+Utx8oJmuS&#10;s3o+Qg8f88g9AAAAAAAAAAAAAAAAAAAAAAAAAAA+wyxdk3RT0lclfVVJ1+VnfvM9X3jmrs5veT1P&#10;7n095/jPqj0uhL3piH1Z4aoSuQ7PqIMzknPkSE7Og+vc2u1cfWe6R1TchW2HQ0qjqn+rYkK7/Kr7&#10;WT3mGFVbh5ty7MF9WNV8HEkRWXYaHVRiSxGWIiT7QMnt4WZzcWSH05hKVVs5wqms8a3mMryfuXZ2&#10;KGL4uapaNzW3dT8j1qasmHbMNsacp6xmWZrrb+hcQjmyk1OUJ0kj5yJVCxGOiPLeGtdP09auL6GR&#10;91TU6zGyut9qSstD4aJ82Iyai21N4mjPiVa747oXUoy/N7PlVJ6hpj56aB+y5GRHEVHdCGWWwBBJ&#10;isL2JKL+OBh/zdjODoUjNLFdRMTEIeX97U+uFNt3XrHyNCJZrj5/yutMi6q+V4cGlL/NLs9Vl+ii&#10;wIpVuv1qQPtFc1oUuDF0ifse66L9630Pjt9e4+XBJFG1OBimsKztsnPXJ3ih+jAve60u7FRd3PXc&#10;e6SsVA/U8md7e2HgReu99qdSt31r6Y6su5bd9Vm29mP67m6vardo/77nDquv/UH9tMIw7KxIa8q7&#10;m9r5m/+o/PDTMjRDPpbQjHSk1gAAAAAAAAAAAAAAAAAAAAAAAACAz7iQboT0VpRxGDeUdU3++OEr&#10;eudLb6Sbz1/Z/fThS79/f/vKf50d/1XO/l8deijFBYU3Qi7Czo/6KAAAOExEKsMHnBVRhmZkF5Pp&#10;2WfurF149S9S2rjrXJQpN1HHLkU7yWHW15JC8xhUer4kHWHYUR2h/dCwjuPSHacb3LGaO8c4NDRh&#10;2fu9ggM6y9TeO3z4uV91dhaGZXTbLwjOaL93XFZd38v2656Xw/peNc6ydssQlnG4VfdI33NXq5OU&#10;ykCMJOc9pfWzOvP6NzS5/Lxc7M7tdxScVQAAAAAAAAAAAAAAAAAAAAAAAADAcNfnituSrsuXvvWR&#10;z125q/PT289P19Ov2fo121+SoojQtqQsKdkRSTlyJEtSch5U65YjuW5jOUJhj/h66rrUWUqjKoGr&#10;gkJbirkawzGi/lJ6RziqeQ1kVfNxJEVk2Uljv7bbliIsRUj2iDLb2Vwc2eE0plLVVo5wqup/o5rY&#10;8Lm02tmhiOHnqmrd1JHW/YwpQXZY4ZhtjDlPWc2yNNff0LmEcmQnpyhPkkbOpcwYCCncxAiM66dp&#10;a9eX0Mh7Kur1GFnpbzXl6aFwUT5sRs3FtiZxtOdEq91x3Qspxt+b2XIqz1Bd7zzqmeVkRxFR3QiO&#10;of0kKQrbk4j642D8NVO3LcIqr586NEOSIiZW2MWDW88Xe/detJSivM5UX/fV7RPdwvPFgQ31ZenO&#10;9qKf7UyOPpEL3X773gbdtvV4Q8bvO6fD5tN+f/H47TXtrm+76H9RAEN7e1lAQPvc1Q67XaoPczks&#10;WUr1hd1c4KtCHWZBF/XPertz6Cvb1fu32zf9HFO6wKo1XLX2ffvu9tU38KIbzjFm/M+7Rc+t0X1V&#10;YRjNB0VKci60++Pva//2u4rJWrPfyD8blEbPDgAAAAAAAAAAAAAAAAAAAAAAAADw+XU9yn8l6Yay&#10;/rF879deSB/+nz8Zn+xcvbl95sI/O7Nx7j9PmlyP0B9Lmsi+WFXCZ0fk5BxyGYDxSI8FAICOMpVk&#10;FpZhF2ErTS+8+NHk3It/GZG27Bwqk1Tc5BTYXlZofnjxeTcgorvv0ILybljG0I/b4wjLWNTnquSG&#10;7hyHjd9d325wyaJ95kdfvEbt9iu1mrf3PiwsQzoYljHX7YqmsWDK3bCN4wzLkPqFT8yHjfQffFnw&#10;Rt+23bCM3ufuc6xes2UhP2PVIRh1IIZzVsREG6/9nNZe+JJc7Df71eEag8cYPTsAAAAAAAAAAAAA&#10;AAAAAAAAAAAAAGrXLd1o/X5N6em3bueN7Qdaf+q+Nrbu/62I+A1Z35J0SaE9OXYUCisiOUeO5OR8&#10;aN1bez/LEYoyh2OgsO1wSKnPV90fUBUS2lLMfQH6GFF/Kb0jHNW8BrKq+TiSIrLspJFf113Wfofr&#10;mvGVpbqLzebiyA6nMdWqtnKEU1nrG3VR+vC5tNrZoYjh56pbv1v3M2Jtysrpspy53BhznrKaZWmu&#10;v6FzCeXITk5RniSNnIvU1HlHRHlvjeunaWvXl9DIeyrq9Rh1f1dNynahcFE+bEbNxbYmcbTnRKvd&#10;cd0LKcbfm9lyKs9QXec86pnlZEcRUd0IZabAEEmKwvYkov44GH/N1G2LZjpSuWDSLDRDklJaK3Kx&#10;My0e3nqp2H/wrFIqP87KLsrzUy5OLAvPaBahuUTb2+2fi15bpRuOMSRwYtF8Rt5CK+d0WH/t95eP&#10;3y7ob69xN2ihHaBwWNu+7VdNvXmyt7b7BGY0Z8nzgRdN8MUhS1bvt7D94TMfbNEaLlq70wyrWHQd&#10;nPYcnmTdwAypf1jJyn6rB2kTjBGhSBPtffgD7b73tpQmsw+TgY/w6ZFnBwAAAAAAAAAAAAAAAAAA&#10;AAAAAADA9VZxWxmekT+58Wzo+rNx4e7tfPHe+p+s7e78yfmHD75QTNOvK/QPJL0iaS/kHSuypJSV&#10;mnLpPuEZAACcpLp22y5CMXFIynlvEmktr1169V1t3X6Qt++8auVpRHK4Kgcvg3maSv2DRfs+OFg5&#10;ohYHRBw1tGKoMWEdR9Ud4/DxlwVllK2HFf0vaz8sMOBgYMlRwjLq14ZMYXDYxglor91pBlYsC03B&#10;4RaFZRyXOgTDrZQlF/tae/Er0nRDu+9+r3ovDQ7N4OwCAAAAAAAAAAAAAAAAAAAAAAAAAE6ApWvV&#10;ZvkzXfz923l9uqUz001duXDr6Z29yTVF/CNbX46IZGkr7OyIlJwjR7J0MDgjR3L9muUIhT3066gl&#10;hW2HQ0qjKoGrwkJbirma0DGqtg5HOKp5DWRV83EkRWTZScPXperMUkT5HeCyNXw+s7k4ssNpTMWq&#10;rRzhVNb7VnMZ3s9cOztUFrIP66dbg1v3M2JtyurpsqS53BhznrKaZWmuv6FzCeXITk5RniSNnIvU&#10;1GVHRHlvjeunaWvXl9DIeyrq9RhZ6W81ZeahcFE+bEbNxbYmcbTnRKvdcd0LKcbfm9lyKs9QXfs8&#10;6pnlZEcRUd0IZa7AEEmKwvYkov44GH/N1G2LZjoHplwHGMTEdlGuY1or8t7Wxv7mh1dzsXNRaSJV&#10;N3d1N1QV+4sWuh2u0L5M6+2xQRWL+hrSbhb2ML89VrffVXNqj3f4+O1Qhm44xqqwhm67btDC6MCH&#10;5mHoKrCinsvKJnPhFgcCLwaNW/3a2j6pRIFla1gOOSysBI9O9zo/6ZCTdmiGJMVkTfufvKfdH31P&#10;LvYVaVhoRjqRWQIAAAAAAAAAAAAAAAAAAAAAAAAAPudCulH9W8r3d5/Vx//marz3iz+V3t3/8ieb&#10;+8/87xefWvsnnui/sfwHIU8UuhhysqJo91aHZwAA8KhE1GklRURMLEk5701i7czu9OLVv56sX/4w&#10;cnYrmEcKRQxKQVoUJjHkI3BRCEff9u2AjrFhHWO159gdf3lYxjLdwIt+MzgYEjA+OGA278Nad8My&#10;uu/1sSgsY0Sc05G0AzLa4Qt4fK0Khel73wzVpCxVgRgudjW98orWf+IXFNOpnPNcoMah/Z3ILAEA&#10;AAAAAAAAAAAAAAAAAAAAAAAAOMDSNUk3Jb2l0HXFc5+8l89t3pN39nVu68HXcsR/KuubCj0ta1vS&#10;blls7NQOzUjOUfboCIXd92uoW8J2WcOcRlUFV8WFthRz9YZjVG0djnB4UG31bELVfBxJEVl20vB1&#10;qTqzFOG6NnxE2e1sLo7scBpTNWsrRziVtb/VXIb3M9duVsg+rJ+qdVNTWvczpiTZYYVjtjHmPGU1&#10;y9Jcf0PnEsqRnZyiPEkaORepqfeOiPLeGtdP09auL6GR91TU6zGy6t+qys9DoXBRPmxGzcW2JnG0&#10;50Sr3XHdCynG35vZcirPUFP7PLQPWXKyo4iobgTH0H6SFIXtSUT9cTD+mqnbFs10Vk7fUkQqG7qI&#10;iKSISVHs3L2wv3nrNSlvRCTL1WdVeWco5u6NZeEW7UtXOt3Qiu64xxGa0e232+eqY5dWjd8u+G+H&#10;NKwKAljWbkj7VYdaB1a0PyGW9TB3lNX+7cCL3iO3xpVa2yd46SxaQ2kWmFFv4/G16to/8bHLh2j5&#10;6JWl6Zry5qfa/es/Vt5+qJisyc467M8JrjAAAAAAAAAAAAAAAAAAAAAAAAAAwCmrgjOk+me6+Acf&#10;5/V3N7V+aVNnr956baK1/yTC35F0VdKupJ0yDiBSHZZR9kRgRmtCBGYsnQuBGYsRmLEcgRmrEJhR&#10;HUIVThAxsV2U65rWiqLYXcsPP3ol728+rTQp190uszKq1IyqB80HZkiz03pcYRVjHHdQx2GBGd39&#10;+oeFHBaY0add+/dyxCMEPiwIzFgZXNHa50BYxpDT3wnKeFSBGe21Iy7j8XasQTGDx66vU1c/Q1ZW&#10;TNaUt+5r94d/ovzwbhOaIWlpcMb0xGYJAAAAAAAAAAAAAAAAAAAAAAAAAMBCId2oNq9ZkvL9nWek&#10;t54JSbo0eepH55/99L979vytf7W7t/YPcug3kvx6WWrsTUdZoy3niEizimUAAE5RE3vhIhRSaOKc&#10;9yYpTXO6+MqPis2PH+bdT1+yPIlIdvl5FXFoEkY7LONRhGY8qpCObsbNsM/3IUX/3f0WvX5cHCvy&#10;Mpa8MTjsItohBFXTUzyN3fUiKuPxt+xaP+mwDKkd6lImJZVRUEku9pTOXNDG69/Q7t/8RxX3P1ZM&#10;1stZtbOG5o4DAAAAAAAAAAAAAAAAAAAAAAAAAIBHbq4oNnRd8dRbH+VzW3d0bv+HG3Hhyq8o5d9U&#10;jp+PiBTO2w7lsNKBnpZ9BXVH2HY4pDSqIrkqKLSlmKvNHaNq63CEo5rXQFY1H0dSRJad1G8tFnRm&#10;KcJVYbeXlvQuN5uLIzucxlRf2soRTmVtZTWX4f3MtbNDEf8/e/caY8mZ3/f993/O6Z5rz5AccobL&#10;Ge6Su0tKImOtdldrK7EgMwGc2I6FOIB24RdRgkiyLpAUATEQBI4Dj+EoMYLAiZTAzkUBjFwseVcy&#10;IMWyYChKRsEmkqDEqzgWE6213OXyMheSQ85Mz5Vdzy8v6nLqVJ/TXVU93dM98/0Mek71Oed56ql6&#10;njrVb/6/M3yuqtZNHWndz4hzU32lesw2xsxTVnNamvU3dCyhHNnJKcpJ0sixSLPa14jy2hrXT9PW&#10;rpfQyGsq6vMxMnGgLj0vK/BdyDG2gti2JrGzz4lWu/t1LaQYf21my6mcoXK2xhyTJSc7iojqQnAM&#10;7SdJUdieRJQztJM1U7ctmuEM7aL85JzYzkmSUppubHx441i+efmcnY9GJJfvK6+UqkEVdbAsMOJh&#10;KAfvBmC0j6t7rO33bX/s3dCLvoEX3ffXbbp9DVYNvfxA7ARYLH5r8566TeMATH03nKRPWAkevO48&#10;7eXczS3xubVf/UljK1KSiw19+Po/1sbVi4rpStl2QWjGdNdGCgAAAAAAAAAAAAAAAAAAAAAAAABA&#10;b63C2VdkfVH+4NUz8cH5M/HExSN3j9y69usp4teP3F3/nIv4XqX4nOQ1R9yWtFGWzxUpHN5JsT4A&#10;AGOVSSZZdWxMzhvTycrx22nt8NeKW1eezh+uP6WUmtdVBiRsUZ3+MN3KuqEZtfFhGeW7FodlbFf0&#10;325X/z7/3Mh8nG7oxbL3aRYWsLCPUXvfW4RlHExbzdNezF0TItMJinEZRlamMOWsSFOtPvcdUkra&#10;eO9txWQ6S2hq/ZlPYAYAAAAAAAAAAAAAAAAAAAAAAAAAYB8J6YLUBGdckK++8pwkpePX3803/7/b&#10;v3toevt3Tx754MWc85+V/M9L8XiE78lxN0eK5BxSVjgIzgAA7KFUFXQXUoryPpSLFCl5Ze3smx/e&#10;fu+m71w9Z+VpRLJsuc7ZcCgiYj5Y4mG5hS0KypCWH2P/424X+N+vwIYdte0RllG/by4ooNvHAZj6&#10;+jx1zzlhGftbd372OuRkUUiMJIXLcdSBGFX4kFaf+7Q0PaSNS68ppiubQjPSnowaAAAAAAAAAAAA&#10;AAAAAAAAAAAAAIBBQrpQ/ZTy+okndfWPPpsu/sqLcfGt57564+4TfyMm+UdC+h8lvSPFiZBXLWUr&#10;ssMRtuufB3gwAIBHSERVhF4WfNt25LwxnR554oPp8Wf+MMXqDeeiTMiYr/1u3aseptCBZbfgdjBI&#10;e7v/LbsbltF+rk9bV/tqhwZ4wP4XdLota3NowFx4xgGcekIyDpZFARk7Wve991uq13q97msRMReI&#10;YVty1uq5l7TykU/KuZCt2Ws6kJcLAAAAAAAAAAAAAAAAAAAAAAAAAOCRdN7SBUlPSXpZSeflk999&#10;2Ucef1+HJ5ceW1k59Gci6U/J8bzsbOl2RDjs5LpiuS5JllQ+4ZBSu0q3t6rY0JZi7kvtx6jaliEf&#10;UY1rIKsajyMpIstOipF1hGU5osu6b3vp94EvNxuLIzucxlTT2soRTmU9ZTWW4f3MtbNDEcPnqluT&#10;Xfcz4tzIYUVZKlpujJmnrOa0NOtv6FhCObKTU5STpJFjkVzXvcbsYhvTT9PWrpfQyGsq6vMx6vqu&#10;mpTtQuFCjrEV4bY1iZ19TrTa3a9rIcX4azNbTuUMNbXNQ/uQJSc7iojqQnAM7SdJUdieRJQztJM1&#10;U7ctmuEM7ySpXDdFKFLIubrzlCXhtiNSyspFbNx690z+8MYZKepQjXKz+Xx42MrA22EY7UuyG5gh&#10;jTn2RQEAQ9p47gLd4blvPhBnwQCx5PV2aEATHvCwTT32je46nw+I2d3Yk/quunTtt99bh2G0gzGm&#10;K9q49Ie69+b/K8WkeS3t4pgBAAAAAAAAAAAAAAAAAAAAAAAAALh/zod0IaSXJV1Q1kvytS+fiUuf&#10;/db03vRbPrh+77G/c+/I3R+2019XxD9R6IjtYzmSZRd1N1FX3gEAsMsihWxHmYsRds5JKcX0+NMX&#10;J0dOfy0U9+wcEaFwVAFFYT0S96puWMb4cv0xpf7dsIyx/Qy1LIqFsAzstmWhMLEHK78bltF9be73&#10;qDPOPNve+FDTM5/Q6se+vQrLyIrRSVYAAAAAAAAAAAAAAAAAAAAAAAAAADxwll6RdEXSqwqdVzz+&#10;3jfz9MMP9c7Tn0jf8urv/Ak5/+ms+FyEplK+LaUi7OSybNkuq/BGVepWBYe2FHNf2D1G1dbhCIcd&#10;y8pptxxQNR5HUkSWnRQj6whtKcJShFQVcA8zG4sjO5zG1DTayhFOZS1lNZbh/cy1s0MRw+eqW1dd&#10;9zPi3MhhRfnd6uXGmHnKak5Ls/6GjiWUIzs5RTlJGjkWqamDnb+2Bmva2vUSGnlNRX0+RlbiW035&#10;eihcyKPrcm1rEjv7nGi1u1/XQorx12a2nMoZKmdrzDFZcrKjiKguBMfQfpIUhe1JRDlDO1kzddui&#10;Gc7wTpLKdVNEmZSRrUhNP85WfYVIUqRJ4Y07K8XNK+dycedkpIkkVVdBVUK+ubb9gKovQ3e225ep&#10;9FAkRrSCAZqQAM2OUJo9X79v9sIejxWPDM/dhGJue1GIxv3d90y6TeHyAAAgAElEQVR37dfXx9K2&#10;rRuNJMV0RcXVt3Xv67838uYDAAAAAAAAAAAAAAAAAAAAAAAAAMC+UgVnSPVjOnLzej5687qOrb+v&#10;1Xvrn06FvlcR3y37mCJuSiqq8rskAjMWdUZgxoJORGDGUgRmbNUVgRkLPYKBGVIZmiFJsyslWZKL&#10;m5fP5Hs3zjiivoqkaksjr6f9pRuYIT2UYRnS0sCM+jDbQQF9QwPwYNV3hPpT4aDN2aJgjPr3enuX&#10;B7B83fe4Q7tzs4nJioprl3X39f9b090dOQAAAAAAAAAAAAAAAAAAAAAAAAAAuy2kC9XmK5akfPvY&#10;Cd0+diLdPXwkr/7Bra+sTm9/Ze3w1W9LOb7X4e+R4/GIfEeKe5ImZeNWgTwAALugztEowzLCdo5I&#10;EZPjT1+KO0fXi9vvPGvnQxHJcpVepGbrIb4/PcSHpioroxO20NYrNKAVdtDexu6bC3dQ/6CH/aK7&#10;VrrhGbttWfxQ73PYjr5yyMWGJief1qGPrxyUKQAAAAAAAAAAAAAAAAAAAAAAAAAAYIDzbv+WdF4+&#10;+ccv++ipazp59OpzhfW9sv5EUjxj+Y4V95JzOJRm5ZCStijjqwoNbSnmvrh7jKqtwxEOO5aVFm7B&#10;qsbjSIrIspPGFleXldl1obaXljouNxuLIzucxlRl2soRrialGsvwfuba2aGI4XPVrVGu+xlxbuSw&#10;ovyO9XJjzDxlNaelWX9DxxLKkZ2copwkjRxL68vjqwgAjyzsb9ra9RIaeU1FfT7aZbYDtAJ0QuFC&#10;jrGVxbY1iZ19TrTa3a9rIcX4azNbTuUMlbM15pgsOdlRRFQXgmNoP0mKwvYkopyhnayZum3RDGd4&#10;J0nluimiScaItPw+kq36ipGkSJPCG3dWiptXzubizmORJpLkOlzjYIdmNNXure3oPH9AD62rFa6w&#10;1V2ifo9j+yN36wNE2vvAg0dZ/Udhey77ztt+0l4v3bW0u/st1eesHTxSDWCb9q2bp6O56UhWTAjM&#10;AAAAAAAAAAAAAAAAAAAAAAAAAAA8zM5buiDpKUkvV8EZ333ZR099oGOrV55KaeVfkeNflPNZS/cU&#10;uisroixIDilbWlzsTGDG1gjM2AKBGctHRGDGYgRmLHbAAzOkMjRDKRSugzGSZbm4deWp4t71j5R3&#10;pLCrsIw4sMkSWwVmSAfykJZpBWZIi4MW5sIyes5oO/CAsIw95Pn5kg5WYMZc4ET1z63rbjePob6T&#10;ts/fkKCY+b6q8bs6lgjZWWm3Bg8AAAAAAAAAAAAAAAAAAAAAAAAAwAN3PqQLIb0s6YKyXpKvfflM&#10;XPz0t6QreuGdG7cf+7mpb/+AFD+rSBctHY9Ih63IYWfNyvC8xV4AABglUpnNVIZlhO0cTjlNjp+5&#10;Mj16+rVQ3LVzRMxCNSRZ9gG7L7Wza3aQZXOALY1YenROwYE0JjpnP2mHZXSf34tD64aNNPvv8QlW&#10;B3vMhX3UyUq2IhKXDwAAAAAAAAAAAAAAAAAAAAAAAADgUWLpFUlXJL2q0HnFk1e+mY9df1+Hr6+v&#10;6Uj8C1b6XmV9myI2wvmOJDmUOqV9URXv2VLMfXn3GFVbhyMcdowoz7Sq8TiSIrLspBhZR2hLEZYi&#10;JHtEuehsLI7scBpTl2krR7g6+dVYhvcz184ORQyfq6p1U3Na9zOmlNZhRfk96+XGmHnKak5Ls/6G&#10;jiWUIzs5RTlJGjkWqfkC+ark3zGun6atXS+hkddU1OdjZFW+VV3z5RfaF3KMrS22rUns7HOi1e5+&#10;XQspxl+b2XIqZ6icrTHHZMnJjiKiuhCaOujekhSF7UlEOUM7WTN126IZzvBOksp1U4QihZxdJmL0&#10;42zVV5AkRZpkb9xdLW5efiYXd09GSpLkOlxD9Qo9EOrLcO5WqlGX537XfCCWv0br9/KTf/657Q7f&#10;cx8esfQ53H/1au3OXTN/D3R02+uuk/b2bq+d+i66dO0PHLs0C/9odqBWtB0AAAAAAAAAAAAAAAAA&#10;AAAAAAAAAA+/kC6E9KqkV2RdUH739Ef1+ic/ld597PCNe9r45bWTKz+miJ+W/AeKOOSIo7ayFXnW&#10;Se7xvdgAAPQXKWQ7lEIR4ZyLSUxXN6Ynzr0+WT35tnPRhGW4jD4p40oOhOix/fBaFK/UJyxD0sJw&#10;A8Iydl8Tm3SAtYMm2vZi7WwbFLNd+8745td8qM7lIjADAAAAAAAAAAAAAAAAAAAAAAAAAPAIqoIz&#10;LjTFePm944f19Xx58kaefHjj3ul/8NUvftePFPZfUej3InQ4lI9bWVYUlOcBAHZDpDKTyc5KKZxz&#10;Dklpcvz0O9OjZ74eirt2joiQrDI2o9w6IKX95XAflaAMaT4oox0a0OcUWPPTGtU/7L5u4MNBU6+d&#10;+rEdOLHba8hafu76BsWU/WwO9iifq/qK0HSngwUAAAAAAAAAAAAAAAAAAAAAAAAA4EA7X5Xdff6L&#10;klRcWV2RvuP5dGTlWr5669xvHjv1/m8evrP+PSkmf1b2d8p5VRG3pFRIJjkDAHBfRQrJIWcrRSjb&#10;kotJOnzyRkwPf624eflsLu6cjDRRKGw7IsJaXF++D+3NAK35gv0mAGFP9j4zNjSgnswDMqkPFUub&#10;5ucghWZstXZ2ez11rztpPjwjekT7dMdYH0u93XaApgUAAAAAAAAAAAAAAAAAAAAAAAAAgD1wfq6S&#10;Lx2//m5eu35VKx/e0erdm59OOX1e8nfJOqTIN61JzvIkuaxblkKtL7/up6ppdDjCYceIskyrGoAj&#10;KSLLToqRdYS2FGEpQrJHlInOxuLIDqcx1Zm2coRTWV9ZjWV4P3Pt7FCER8yR1K7hrPsZU0LrsMIx&#10;2xgzT1nNaWnqYoeOJZQjOzlFOUkaORapqYONiLp8f0w/TVu7XkLj1nBEfT5CVf3usA7qkl+FQuFC&#10;jrEVxrY1ac/TiH5a7e7XtZBi/LWZLadyhsrZGnNMlpzsKCKqC8ExtJ8kRWF7ElHO0E7WTN22aIYz&#10;vJOkct0UoUhl4kWkkeumvCvkrEiSlUI5O1JKlu2Nm+88le9df1oR9VUnhSLKs0gNuarQA80K9Jti&#10;/d0+O51ggPpOMRcWMGAM9Y2nHYDg6h9TvUtac9ieu/rxQYWvDLV47ezyuDvnThq39tvre6vgmOl9&#10;GDIAAAAAAAAAAAAAAAAAAAAAAAAAAA+P81UxXhmckddPPKn1E0+m49ffy6t/cPsrq9NbXzl++Opn&#10;pPi+pPSdYa8l6bbkQo6kuq6vrBjc77WUAIB9LFWJJM6OlMI550gRMT1+5kq+e/hWcevdc3Y+FJEs&#10;q0r92JNYiH2tibzRrGj/QYUcdKNXhoyBUIy997BcPMuCVnZ7PS1c7wOuve4Ytxt/ug9jBgAAAAAA&#10;AAAAAAAAAAAAAAAAAADg4XM+ZuEZUl4/cUpXP3cuXfrlF+Pq+rl/dO/w0b+UIv2EpX+QQ5bSmqSQ&#10;XEgqwzJCrr7MGwCAUSKFUoRyHZphK+dikg6dXJ+unftaSoeuORehUESEbYcky35k7z91gf6D1g7t&#10;aEIDesyKO3861GEB2F110Ep7vvrO2X6xbJ3sSVhG9bjo+uu77pcFYywb/z64zAEAAAAAAAAAAAAA&#10;AAAAAAAAAAAAOADOW7og6SlJLyut/dbVvPrmLa2euK2TH33/xQ3n7wvpFTmOS74luVBEamr/JMlL&#10;6vqq2kCHIxx2jCjztRQKW46kiCw7KUbWEdpShKUIyR5RdjwbiyM7nMZUadrKEU5lnWU1luH9zLWz&#10;QxFeOhdbdKJ2vWbdz5iSbIcVZRluuTFmnrKa09LUlw4dSyhHdnKKcpI0cixSU1/clOuP66dpa9dL&#10;aNwajqjPRxkcMHjd1GXTCoXCRRWBM4ZtTdrzNKKfVrv7dS2kGH9tZsupnKFytsYckyUnO4qI6kJw&#10;DO0nSVHYnkSUM7STNVO3LZrhDO8kqVw3RShSyNmKNHLdqB7G3LrJtlKEFHIZoJEs28XNd04X9649&#10;rZTKz187qstwxPo/+BYV7s9t7/LOm4/56olyedaD6tvNLCCgHZhRb+9FAMIjpxOWIc0HZtTbe7aW&#10;RqrXxnzQyh6slq3CRgbsvDv+rUY+3dmIAQAAAAAAAAAAAAAAAAAAAAAAAAB4RJyvivXOW5LyjbtP&#10;SL//REjSrctXvnr0zAf/4Ylz7/xS1uT7FPoTUpywfCukDSmSJG0bnAEAwBZShLItWZFSOOcciojJ&#10;8TOX487qreLO++fsYjUiWXYZsFIGyEgjg2wOmm5YxlzRvpoonF1WZ/VoLsulz267AQHt0IBZ+AF2&#10;Qzcmpx3+EAtO/d6spf6WhUvsRbCKyx1pUZSYo/9pWnQMW4Vm7KPTDwAAAAAAAAAAAAAAAAAAAAAA&#10;AADAQTJXORmSdPLjl330zDWd/OgHLxbOf07y90hxyq6CMyJSU/NadlF/dbxlhcMRDju6pYb9hlOX&#10;5CZFZNlJY4ujy8pqSxGSvan0cXuzsTiyw2lMtaatHOFUfaF7VAMbPpZWOzsU4cGhJVXrpmaz7mfE&#10;uZHDirKMu9wYM09ZzWlp6qiHjiWUIzs5RTlJGjmW1pfKR0TY9sjC/KatPaswH9VR1Oejrlof2I/V&#10;lEKHwkXvWvcFXdmatOdpRD+tdvfrWkgx/trMllM5Q+VsjTkmS052FBHVheAY2k+SorA9iZhLJRij&#10;aVs0wxneSVK5bopQpJCzFWnkulE9jKXrJtsqQzPKsaY0Kbxxd3Xj5qWzzndPREwkqbqqmnL/h7q+&#10;vL5y20EH7bCD5rXdHEN5C2322XzkS9vu2HMfFPWfCPNBGfXvW4UIYLhu0Iq0OShjr9fSEN210w1a&#10;2c21stV115yzgWu/ve63Gnu6f4cBAAAAAAAAAAAAAAAAAAAAAAAAAMCjpK7Fl1TWCvraa2fi4m+9&#10;GBffeu6r63dO/cfeSD8q5Z+P0G1FnLCcJBdlC8+CMwAAGChFKOcy56YMzigmMVn9cLp27vW0cuKy&#10;c1YdluE6QMZ+6O87y4r292TfKlNkmmiadmTPiDF0AwSwe6JzZcyFZTyAtTTUsvWxF8Eq3bCM7mt9&#10;dr8s2GO7sROYAQAAAAAAAAAAAAAAAAAAAAAAAADAjiwIzvjy6bj4mRfSlfTcmzduP/mz3kg/Kscv&#10;hOKOIq2VwRkqHtiQAQAPhVSFM+TsSCmcnVNExPT405emR5/6etgbdWiGXG5J8sMYnGFtDj3Ya1Fl&#10;kpShGZqFZfQYVx0WsCg0wORr7SpreeBD/fuDXlt9tMNV9iIoo9nvgnPWnMseQ+iu7/b4t1v7BGYA&#10;AAAAAAAAAAAAAAAAAAAAAAAAAHBftKoCX5H1ReXrv3gmLn32xXQlPf/mjTuP/0zYPyzr75bBGXGi&#10;DM4wwRkAgNFShFJEKzTDyrmYpMOPX5+unf1apOlN5yIUoVAZm6EI+SELzagL9OvHenuvNIX9dcBC&#10;xCwsoEdoQDccoP37XgUfPIoWBa2011Hz2i5OQXvex4SjLGuzF6EZzelZEDbS5/rbLihmu/ETmAEA&#10;AAAAAAAAAAAAAAAAAAAAAAAAwH0V0oWQXlUrOON0XPrsi+myPv7W+t0qOEP6+ZBut4MzwmGHI1z+&#10;e9BHAgA4OOrQDElKKZzzxiRWjtybrp37Rlo5+p5zEZIiImw7IkLSiOr8fcjaXKy/19pF/0NDCrpB&#10;GTvpC8N0g1a6r+326W8HRrS3h+iul1n73V87y8JG+u6+u76Hrn0CMwAAAAAAAAAAAAAAAAAAAAAA&#10;AAAA2BWbgzOufelMXPxMGZxx4/YTP+uN9KNy/EIo7ijiRIRSKApJIjgDADBUKkMwlLOjDM3IEZE8&#10;PX72rcnhU2/YzlVYhm3LduiAh2ZYswL9OvRgWQDC7o1hd05hHaKA3dNdI3NrZw/Wz6KwiyEhKcvW&#10;x15ErdRBNYuutSHX3qJj7rvuCcwAAAAAAAAAAAAAAAAAAAAAAAAAAGBXLQ7OuPTZF9OV9PybN+48&#10;/jNh/7Acv2DrtqS1KiyjaHogOAMA0FOKUIqQs8tHO+w8mRw99f702JnXFHHHzhERCoVtx0FOZiiL&#10;9d0q2vfca7utLvbvhh4Msax97EnswaOrnqVFgQ8H4a+uZWtvzBocvu/N56gdntHn/HXH2F37fRCY&#10;AQAAAAAAAAAAAAAAAAAAAAAAAADAntgcnHH9F0/Hpc++mC7r42+t333iZ5LST8j6+6EoFGVwhqQs&#10;WVWIBsEZAIDesi1FyJKdi0laXbu1svbs19PkyPvORSgUEWHLoZBsH7h7THlbDJUl/JYjVB3Rnthp&#10;oMWyYAOCMnbfssCH8sXd3/9OQy2WrZE6NGO3LQvGaC7Jrdp2wj7m2g8YO4EZAAAAAAAAAAAAAAAA&#10;AAAAAAAAAADsqc3BGde+dCYufuaFdOnt576+/sYTPx2F/y1JvxplJeWaQxGOQhLBGQCAXiJJKUKy&#10;lSIUEXYuJpGmxXTt7Bvp0GMXnYsyYiLCKsM1YsdV/A9AWHK0i+yjV9G+NB9aMPbQ66L/OgBgaLtu&#10;+6H9YDhrFvjQDVfZi7CVRXO/k36WhU/sBms+KMPROZcjhjB27RMrAwAAAAAAAAAAAAAAAAAAAAAA&#10;AADAA2XpFUlXJL1a1v2d/OOXffTUNZ088sGLhfMXZL2i0DFZNxXKtifRKlV0OOSyPNhyJEVk2Ukx&#10;so6wrJq2VJVaDy8dnY3FkR1OYyo4beUIp7IGsxrL8H7m2rmMH5EH9lO1bmpR637GlNU6rCjLS8uN&#10;MfOU1ZyWpr506FhCObKTU5STpJFjkVzXykZE2HaM66dpa9dLaNwaLov/67LdnmXzbU05cCgULuQY&#10;Xc1sa9KepxH9tNrdr2shxfhrM1tO5QyVszXmmCw52VFEVBeCY2g/SYrC9iSinKGdrJm6bdEMZ3gn&#10;SeW6KUKRQs5WpB1Uwbs6rrHrpjwm11eEZleoJEWaFvnO+yeK2+89Y+XViFS9SxFqBWjsZ9W0NdMX&#10;qhZkzK4Qz4r560/t2UvzBfpDQweWBV60+9quv/b7t9t/e397FY7wMKo/4dshD+3tpWErW6yl4WNY&#10;vHb6zOui9dpde7tqyblr9Nz9sqCYIeNPw0YOAAAAAAAAAAAAAAAAAAAAAAAAAADur5AuhPSqJMl6&#10;Sb72J8+ki7/yYlz83ee+uv7GE/9BUvHjsv5+hJKstYjICmWpDMsIz5UpAgCwUBlJU94znDcm6fBj&#10;16drz7wWsbJu5zIqo4quGZ25tJea+JjOWHsMfVlgwZBi/WWBBX2037soNAC7pxuW0X1t9/MmxoVD&#10;1LrrZb6P3b9ut4wT6nntLW8+ODcJAAAAAAAAAAAAAAAAAAAAAAAAAAA8eFH+fEHSBWW9JF977XRc&#10;/K0X49L/9ck/WH/ziZ/OyX9Rof9NilUpjpetIj/YcQMADoQIKaIJzYgIOxeTmB7+cOXEs9+YrBx/&#10;1zmHVb5uO1TWtu/P9AZ3hhUh1WEHPUY8JqhgbvdLdnI/+t1pH48EV9M8cHUuevtceMYenPpuWMaY&#10;+e6uk1l4xu6qz199vpYFjyxvvzyoZsxHzXRwCwAAAAAAAAAAAAAAAAAAAAAAAAAAsHvO1xWHszLQ&#10;a6+diWuvndETT7zxlWNPfvCVQ3fXPx05/rwivivsqUO3wnvxnegAgAOvCs0oN8POOUWEJ8eefluT&#10;q7eL21fPOpSq0Aw16RkR++ceY1cBGdVj+eTsYWDx/uDdjyj67+5rUfv6eSxnzQIaojXlUr9p77bt&#10;vrbbp3+rdbDT9rsdttI+9119z91W18iYsROYAQAAAAAAAAAAAAAAAAAAAAAAAADAvtQJznhJuvq5&#10;Z9O960fz6h/c+srq9PZX1o5c/WPZ+tfC+o6QUhG6lcrgjEnVtl1JDABAqQqbqHIwXAZoeDI58uTV&#10;mKzeLW69c84uDkck265L4V3dVh78faU7hCY8o1/zZaEDvXe/ZEdbhWa02ywLNiAsY2vdsIw6uCEG&#10;JGa0wx4cnfCMPQrL2EmwxVbt92L9tM/9suCRpW1b414UNDNm/GlwCwAAAAAAAAAAAAAAAAAAAAAA&#10;AAAAsIei/PmCJCmvnzilq597Nl365RfjvRvnfufuoWM/afsvZ+kfhXTE0hFJRahdresB5YwAgEdC&#10;hBTRhGZIkvPGNK2u3Z6unXstJoevORdRKUM1ymCK/XFPWZQJ1Wtk8wX6Q8MyZr14U9F/bav+uwEB&#10;3dAALLcsLKMOb9hOk4uxIPChT/v5XobPVTcQYuicd9+7l2unDitZ+Fr1p+r4vscHiBCYAQAAAAAA&#10;AAAAAAAAAAAAAAAAAADAQXA+yh9JuqCsz8tXP3cuvX/qGa2fOPWbd44c/cmc/FcU/pqsNSkOSZEl&#10;ZVUVzrMfAAAqEXJV7h4Rdi5SpGleOXHum5PVE5edcxOq0YRmbK7d3zvd21h9i5N6Fu3voLJfyw+8&#10;XfS/1cnZKtxgbGjAo8DaHGrRDb3Yrv1WgQ/b9uGmF40Jy5h1My4cohu0cj/6HKIbVtLe7nP+peVB&#10;MjsZO4EZAAAAAAAAAAAAAAAAAAAAAAAAAAAcJOdDuhDSy5KkvH7ylC49+2J6/8mzunf48d9Y9Ym/&#10;4Eh/LbK/LvmE5FXJRVmVGFTiAgCWagdj2E6T409fnhw59XrIG3aOiLBsuYwueDCRGXVAxtwtLXrm&#10;YLj6f1a0P3j3S4r+5wewuN92UEa7/VYhGijVoQx1SMMYiwIfmr636dPRDssIDQ3O6M7v0DnvrtXu&#10;Otxty855n3MnLQ+R2enYCcwAAAAAAAAAAAAAAAAAAAAAAAAAAOAgOh/lTynfPHFKbz73renyU0/c&#10;u3P42K/eSvoRSz8jx0Up1hRpRcob5dvt+UcAwCOvCqCoQzNky7mYTI48cW1y/JmvR0xv2TkUoXD4&#10;gYRmdG9bVXiGw4peKQqby/OHhBZsVfS/fVzG1v1uFxzwqAdqdKd3SGiGNQvHWNjvdn3Nta1nath8&#10;tAMuFvXWx6L2e7EumkiYTthI3zloh8Lc76AYAjMAAAAAAAAAAAAAAAAAAAAAAAAAADjIOsEZ753+&#10;iN74xMtp/alzt+8cPvp3pnHnB2X/TStfk+IxK5KkXFYdV5XGBGcAAKTythAxC82Q5FxM0sqxO9O1&#10;c99IkyPvOxehUESE7TI0w+55H2m/beitp33bilmlfkhVIkLPbhYU7Q9pt5Oi/0Xt6+f77PtRtSyw&#10;oa+63aLAh779hKMKZikH5OgfdtFdH33WTvv5Ze3r7d20VdhI9LzutjrOnY6fwAwAAAAAAAAAAAAA&#10;AAAAAAAAAAAAAB4GneCMD04/qzc+8al05ann1+8cOfLfWRs/aKWfC+mOFCeqauOifHtdgQwAgJrQ&#10;jHIz7FwkpYmna2ffSodOXnIurCpUowrXiG1DM7o5TUNvPRGbf7fliJ5hGTu7zS0r7B8TutGn32Vt&#10;Xf17VAI0tgps6N3HklPVK/DBklsDiM5r2+67E7Sy6LW5MS1477L2e7UGFoWN9G6r9rkbFzSzFQIz&#10;AAAAAAAAAAAAAAAAAAAAAAAAAAB4mHSCM949/TF98xPfka7ohXfW7z7+X6eJfswRX5LyhqQT1fuK&#10;WQcEZwAAVAVUhHITbqGwnabHPvLOypGnvumIDTvXWRl19IC97D5SB2REzG8PsaBN9L5thTQyaKIu&#10;7K8L/ZcFGPQ1JDRgq/3cj8CB/a4Oaqgfh6rPUDfwoW9fDisczWM46qXUK6hlq0CMPuunO8f3O3Bi&#10;630vD8dw+fGwg77vT+gLgRkAAAAAAAAAAAAAAAAAAAAAAAAAADyM2sEZF5Svf+npuPiZF9PF/Pw3&#10;1u8+/p84pZ+y/Q+ryuPjVatiePUyAOBhliTJbgrTnTcmceSxGyvHz34t0spN5yIiQlVwRoRCVYDG&#10;zE6zmLrt68CNenv7Dlr/a1DYQDucoFvgP6Tovxu20bd9NyBhq/E8bKzNwRZ14EXf9sveG30CL6wm&#10;LEM93r68m8Vrp2+7na69sbphJe3tvnPQDQipj/t+jf3hvgIAAAAAAAAAAAAAAAAAAAAAAAAAAIAk&#10;S69IuiLpVYXOK078+uV8tLim42ff+3SK+H7J3xmhqaWbVfVxclOSPPw73UNhy5HkyA6nMZWRtnKE&#10;U1mXWZdHjxhLq50diihrNwd2onZ9at3PmO+7r7+mfvZ99SPqPbOa09LU0w4dSyhHdnKKcpI0cixS&#10;Uz8bTcn8qH6atna9hMbVwkbU5yNU1UwP66Apsw6FwoXKFIAxbGvSnqcR/bTa3a9rIcX4azNbTuUM&#10;lbM15pgsOdlRRFQXgmNoP0mKwvYkopyhnayZum3RDGd4J0nluilCkULOVqSR60b1MHawbspj8uyK&#10;GDVPofq6nK93j4hsF5FvXv5IsXHriYgqWsPlJ4G6a7QbcGH3C7twe9XHrI/W74sCJdrt6+VRfuLO&#10;B1D0DbDoFv2Xj8svxO6YJG1q30e77cLje5htE9hQPzbbm5tL2ty+sc1pnF2G5WOqdmK7+sDauoPu&#10;OpsPapm13m4dLlp7u23uNC06f33OXScgYzfGP71vPQEAAAAAAAAAAAAAAAAAAAAAAAAAgH0qpAtS&#10;FZxhfVG+/uqZuK4zeuJPv/GV46c++Mrhu7e+2/a/rtAfkbQh6W5ZMF5WI9eV6A/wIAAAD1CSlG1J&#10;ZYiH7aRInqw985ZuvXenuPP+RxTRis2JKnGplcUTMQu7GKsdlrFd6IalZbk5Vv8xLCryH1r4P6b9&#10;srCMRyU0Y9lfHdFj6urYo0V9LArXWNxBa59zA9h+/+XbFs/VkLm7H2tvqPa5WxZWsp32+DYHzdy/&#10;8ROYAQAAAAAAAAAAAAAAAAAAAAAAAADAI6MVnCFZL0lX/9iz6d61o3nt+tUvr9y78+VDd27/y+H8&#10;5xV+QYoPJd0NRSpLkqNqSHAGADyaogrOmNW9255Mjp5+T5PVu8WtK+dsr1ShGYqIsMLhKjRjq3CL&#10;pbtsBWMMCcuQ5HLvrdHPF+1vp1vY3243puB/SFjAVuN8FGEYveAAACAASURBVMIySuX8lYEN83O5&#10;nW0DH3p0Ve673G+z3fPcL1s7YwMjdrr2Bu2rc+66r/XdfX2cOwkM2U66bz0BAAAAAAAAAAAAAAAA&#10;AAAAAAAAAIADIsqfL0iS8vrJU7r47Avp6pNndevQ4V/NN9//ISn+U0nvSDoRUgq5kKR2cAYA4NGU&#10;JDW1/5KcNyaTQyfWV46fey3Syk27iIiQrbrk3laPhIoub9Fku7CMJmyhCjzovlY9s1V4wbJwgzFh&#10;B0PDOtpjc/Xv0QnKUDX3oXLZzLZd/QmzbfMl7+kV+OAyoKNp03mtj3quunM2ZB7vx9obo3vuloVn&#10;LG2/4CQNXft9EZgBAAAAAAAAAAAAAAAAAAAAAAAAAMCj6nyUP6W8fvIJvfXJb09Xjnzq7vrtk3/3&#10;0MrGD8rxty3dkuJEGZZRBmdU5b8mPAMAHk1NaIYkheycJzE99OH0+DOvx+TI+85FRJQhS46IiJC8&#10;VQJGh8u7TvPY3u7RTXSq++fDMxaHGcztvlPYPybwYlm/24UebPWe+x04sC91574JzhjyV4ebkIdy&#10;3gcEPkQnbKXaVp+wDc3mqH5sr50xgRf3a+31Ufe+6Hz1CRtpj3MnYSF9EZgBAAAAAAAAAAAAAAAA&#10;AAAAAAAAAMCjrh2ccUH5+t97Jt7+zm9Lb2y88P76vcf/Zi7ihy39ckiWYk2yQ86uyiYJzgCAR1NS&#10;KzgjZNtJaeKVtXNvTVZPXrKzbJehGbPy+/m4i2XhF1sFY8S2VfvlQxOQ0XqpdbtaFj6w10X/Xd2A&#10;hK3G81Dqzu8sL6NXYEW5bupGs+0+gQ/yfNjK0LO93drpoxuwsZfz3/1rztF6rseuu+PbaVjIdgjM&#10;AAAAAAAAAAAAAAAAAAAAAAAAAAAApfMhXZD0iqwvKn/wxTPx9mdeTFfSc2/euHPqp7PiJxTxG1Ic&#10;CqUjIRWSmyJoQjMA4BHWqukPO02On3lneuT0NyRtWHVohqRZkkH124Ii+nZQRsQsPGOrEI22bt6C&#10;oxWU0Q5DWFzAfz+K/us2Y9ovC1Z4JMIy6vmt5zuinXnRr317vTRrpse58yxQpQlbqdZOOHYcGNE3&#10;fuNBzb81C8hwZ1fd3xe3d/O4KOxjNxCYAQAAAAAAAAAAAAAAAAAAAAAAAAAAWkK6ENKraoIzrv/i&#10;mbj02RfSFT3/6o07j/+lZP87Vv5/JB8vwzOikMovZSc0AwAePU3RelUbnyU550k6fPLG5Pgzr4XS&#10;bTtHRKhKWQpFuFf4RVsdgrDle9QEH4TnIwa6v2/djTcFFAwp+h8bGtAN2djtwIEDo2fmxdL10SOv&#10;ol4zi9aOB/x5s2zuh8Rd7FXgRM3Spr/g2uEZfQ5/2dW16Fq6XwjMAAAAAAAAAAAAAAAAAAAAAAAA&#10;AAAAC3SCM35f+frLp9PFX3kxLsbH/4+vvvzP/pgcfzWk1yWfkGIiuXjQowYAPBip+mnq+2U758lk&#10;5ci96drZb0Q6dM25iCpZyS7jC2wtSAKImIVj1Nv189vpvKUdgDAk9GDWXcyFWAxpJ82HBWzXfqtg&#10;gT77dvWfO9sHRj3nzdxr0AG4Xidza0f9+nG5VmohdcIz+pz/xTu5H4ERuxU40fTv+YCM7mt9d98N&#10;C9ltBGYAAAAAAAAAAAAAAAAAAAAAAAAAAIAtVMEZL0u6oKzPy9dePpOO3Lyerz525tdu3Fn5C1L6&#10;zy1/ENLJqkSV4AwAeEQ1oRmKUMjOTkrTPFk7+0Y6dOKyc6GIaMciyE3SgWbhGF19wjLKfUuhKuSg&#10;9XT0Dy1YFHAwNrBgaDs3iSMeFLRgzYcdtAMQDoRuWIakJqUh1CuwITa1r/vevn0dptIEZPQMWmmH&#10;QtTztjkwov8a6Lbfq+CJbkjGXHhGj+EvG2N9LLuFwAwAAAAAAAAAAAAAAAAAAAAAAAAAALC9863g&#10;DCnfPnZC7557Pl1fffbWB7cf/++tD39Iip8POUs6Ltkh5exwCkU+YF9yDwAYL6kVnFHV/U+sND36&#10;9DuTw6fecM6F7YgIV49VQkQnNKG9vSxIo831Q7nRDj0YU7S/l6EFW4Vj9Nl3OyCjvd0NQti3uiEX&#10;zdyr318Q7pyliF5BGc3bWydqSNBK/drWgRH9dd89JDRlrCbWY8F66RO40r5GFo1/NxGYAQAAAAAA&#10;AAAAAAAAAAAAAAAAAAAA+jsf5Y8kXVBe/6XTceU7X0xX9MI7N+48/jcmOf1oRPy6FIekOGo5W5GT&#10;ytCM+ufBHgQAYC+0QzOyJOeNyeTI49emR5/+RsTkjp3r0Aw7HKq2F3bWDVToaqr+VQVktF7qU/Xf&#10;dLO46H+3Qwu64RxbhRB0WfNBBwcmJKOrDkeZe07bhl40oRYj2zdBK3W4ShW0svitrkIwZiEq3bna&#10;adBKu91urztpcyhGHbZSDWD79p03dc/FbiIwAwAAAAAAAAAAAAAAAAAAAAAAAAAADHc+pAuSXpH1&#10;ReXrX3o6Ln72W9LFS8/90+vffOLfd9ZftPJXUmhN8qqlImSnqvQy7/ZXjgMA9oUyNMNKkpLCznkS&#10;h47fma6d+3pKqzeci4gIhcK2y7iDiPKnDkBYkqExJ+Y35kMPhhft72XRfx2QsWwc26kPM1yGHRy4&#10;wIzu/LbnvNexxPz7mrXTo73nA1XmuvH83C+bi2XP7zRoZS/CMuqwlXrtzL3WY/fd0JCdhoUMRWAG&#10;AAAAAAAAAAAAAAAAAAAAAAAAAAAYKaQLIb2qJjjjg//9TFz87Rfj8qXnf+effumf+/Ec6a8p/Lak&#10;E5KmlgpZSqHIkrMIzgCAh16EcrWZFFYuUoqpV9aefSOtHn/XOYeliIg65sCq7w91aMZW3TtkWxGh&#10;8KLQgwFD7bx7t4v+26EKdcjA0MCBBx6Q0Q686BNu0tUOR5l7fuAYuu17DMXhJlwlOieyHaRRdre8&#10;w0WBEX11w1n2KnDCmoWtNM+1wjO6ry2yW2EhfVgEZgAAAAAAAAAAAAAAAAAAAAAAAAAAgB1rBWdI&#10;1kvy9T95Jh35/HXfuP3k/zT1vR8I6b+UYl3SCYVkqUhSyBLBGQDwaMiSshxJ4awckjQ59vTldPix&#10;t5UL2y5DMyKiCl7wdmEZchV60AQNaC4AoRt60Ec7rGC3i/63Ckjos++6RR1y8EDUc1SHVgwJzei+&#10;tx2e0aubJe2l7QM3rLmQjO7a6Z7/IWthSGBEe/7b27u+9jwfkNF9re/uu2Efe6Hey3RP9gYAAAAA&#10;AAAAAAAAAAAAAAAAAAAAAB4BVWXlFyxJ+fbLJ3RbJ1JxZWX92Pr7/+3hezd/zRvp34jQn5J01NJ6&#10;REQoJymUJadh3ycPADhAkqQcUnYdmuGQFdOjp6/mtHpv49aVc46Y1pEHZXpGmaKxVb+zYIz6beV2&#10;HaTRV7vof7fDCmrdgIEhgQnW5rCDPQ/NaMIpYj7som/bZW3snn8RhMrki27iQ4/dt0JVwrEpaGVo&#10;4MV8YMSwddd+7G7vlu5aaYdn9Nn7sjW6F2Ovx5l2fU8AAAAAAAAAAAAAAAAAAAAAAAAAAODRcj7K&#10;n1J+9/TH9PrHvyNdKj7x9o17T/xHln/K9m/LOi77kBVFOywj79XXkwMAHog6LCMpLEnOG5N0+MT6&#10;9PgzX4+Y3rJzmZFh1xX5lr353jAXFhEKS2HLUW3voHDf1b/dVPc/H7Sg5rntNOEGrfMQe3kHHRKO&#10;scimkItWeEavfj33MNe+x3kItwMqWr0ODFrZ1O+exa2M15wybw7O6LuGlgW77MWfcfWYCcwAAAAA&#10;AAAAAAAAAAAAAAAAAAAAAAC7ox2ccUH52peejouf+Zb03lPP/t6dw8d/yjn+PSlek7QW8rSQi2w5&#10;hSKXXxf/QIcPANg9EaE6NCMp7JwnsXrk3vT4M69HWr3mXIQiFArbDkXIndCMdlhEGZYhuQpa6IYA&#10;DB7fHsQeLAoa6LtPa/Mx7vSYB6sDKnZiUehGrz4tVVkqC9tvdy7qrI2wwqFwyCPSRuo5a4dH7Pfc&#10;L2tzKEZ9DUnq9efXooCX9rnYTe2wDwIzAAAAAAAAAAAAAAAAAAAAAAAAAADA7jof0gVJr8j6feWr&#10;p59N7z95VreOHPmf8833fyjCPyvHB0mxpvJL4QtJyvu84BQAsDN1aEYdnKHslGLi6dq5N9P0xDvO&#10;RZRvK0MzogxoaG4OI/INNo+hU+g/JLRiJ1z9WxSw0CdwoT72OjBkLvBgL7RDLSI2h1YMaV/3UT/X&#10;q6/Oe+r2fcZizYVjtN8d3lngw16tn51oh8yMCV1pr9u9Dgvphn0QmAEAAAAAAAAAAAAAAAAAAAAA&#10;AAAAAPZASBdCelmSlNcfO6W3XvhUeufot9+9fvOx/2GSN35Y0t8LaSLpWMg5QlmS8k6/vR4AsG9F&#10;FW5Qh2ZkOUJK0+OnL08OPf6WnXMVlmHboYiosiYkzQr/2yEA0qY4haXahf57V/S/OVShG0KwbR/7&#10;O5Nhe+2Ai+7zvdqrFZChKklBm4M4FnBY4Wgeu68NsddBKzu16Oja4Rl9Dn/Z8e7FOeiGfRCYAQAA&#10;AAAAAAAAAAAAAAAAAAAAAAAA9s75KH8k6YLytV86Gxc/91J6+/ILF2+88fhfVyp+MuzfsWJNikMh&#10;ZcWsfDMW13oCAA6wiDIHow7NsC07TyZHT70/Pfr0N2R/2ArNsEPhsLXgnuDoH5YhqSnwr4MP2s/t&#10;lnbgQDeco1dYRv3eKjSgb9DBfdUOvOgbclHrhlq0++oTeCG3AjLUhF+Uz20zlur9za6lufCMncz9&#10;gQnNiM1rp1lD256+zet1r47b2hwUs//PNgAAAAAAAAAAAAAAAAAAAAAAAAAAeEhZekXSFUmvljWP&#10;p/7MN33s1Ps6euvWv5ST/00rPhnSTSmKkFOWIlVltX33Eu3326GIsrZziKp1UxNa97OpdLOH5ivt&#10;m/LcEfWeWWVpa8Ss5nroWEI5spNTRHY4aeRYpKbWti5nj3H9NG3LcnjL4/op59ihppx6aE2t1ZQO&#10;h8KFHGOrgW1r0p6nEf202rVKygf3026XwuW0jziubDmVM1TO1phjsuRkRxFRXQiOof0kKQrbk4hy&#10;hnayZuq2RTOc4Z0kleumCEUKOVuRRq4b1cPYwbopj8mzK2LUPIXK6zJZkSWnEWsvV8eQJOVwJMfS&#10;8dhWUjjXc5Am2R/eXi1uXjprFUcjkqtQhXCEw5s/jfd7EX0dOlBPruc+ILYeff3ptFXoQf3YbN/3&#10;A2h/ErUCM+zZc33bSvNBGa227fPSPTfN767OY31rja3bzi6t8jG1tssPoe3O/3zQyXzoyf6Oy9h2&#10;7WzbfvM67Z6L3T6A7tjT7u4RAAAAAAAAAAAAAAAAAAAAAAAAAABgmZAuhPSqJMl6SX7vj340vf/k&#10;Od06fvwfTnXvhyL8X4V0R/JaLms9c6v19l9DDwA4UCJCWY6kcFJYuUixcuTe9Pi5b6Z06APnXGX7&#10;NDEZVpOgcfDCMtr6BA6UR+3Z0bf6iL24Ky4Ky/CAHXfDNBYFb2y1++45i1nQhbc7AZ2X23vrE5ax&#10;ldjnYRnS9kEr27bvHGE7PGMvjn5RjBGBGQAAAAAAAAAAAAAAAAAAAAAAAAAA4AGL8ucLkqR84+Qp&#10;ffP5P5KuPPX8+p3Dx/6bjcn0hxT+1SQdCumI5Wwpe77mk/AMAHhI1KEZdXCGcpFSmuTJ2tm30urx&#10;K84boVCEw2GHIxS2FxXU7zfdYIE6cKCvMhSiygmRVR17GSawF8c/NCBjq37aevbZDmmYa97jPJZB&#10;I9E81ttjtcfSDfLYb6xtgjF6rp1l53631Xvohn0QmAEAAAAAAAAAAAAAAAAAAAAAAAAAAPaH81H+&#10;lPK7pz+mb378U+mdNz/6xvU3njxfpPxvy/GPs7UW0ooURSrLNA9AiTQAYIioAhXq0IwsR1hpeuzM&#10;lcmhU28557J0PsKyQ1VoxgMe9pZc/VsUsNArdMBlWEYZkBGz8IqI5UEIC8YwaJ+b9l9p739o+/px&#10;rv3wW3k7sKJP6MhcWEbn+b7774ZkLAvw2G/a66MdOLFliEZLd63Mr+HdPXZr+Rinu7pnAAAAAAAA&#10;AAAAAAAAAAAAAAAAAACAoerQjPOWLihf//KZuK4zOnsy/fYLd978Py8+tfrnsvz9ks6GYl2KQnKS&#10;pLp0+AGOHgBwnzShGZ6FZih7ko6e+iDS9MPi9ntnrbwSkWxbUTYoUyX2mUVBGYMDF2LJe3oecXcM&#10;g/ZdBXPsSCvgY9PzPbUDMgadv07gQjs8w9E/8GJZ4Ml+ttXyiJ5rZ9l53ougkHawhzu7IzADAAAA&#10;AAAAAAAAAAAAAAAAAAAAAADsT+frumdZL0lvfdcnU35rZePYjQ9+cXr37v/qSfH9Dv2rko9n6Wb1&#10;5uQ6PaN8Yt8VTQMAhomITmhGMZkcPnlLk9XX881LZ+3iSBWa4QiFFdYsQGNf6AY8dF/rrQ6caG6R&#10;PZstCJfoHZYhzUItmv1X4RdDx93ur35uh2EcfcMy6oCM9ruHhGW099VusxehEdLOkmDagRP1ttSv&#10;w+46GRxWsgNeMMb2saRFjQAAAAAAAAAAAAAAAAAAAAAAAAAAAPaHKH++IEnKF89+TH/4rZ9KFycf&#10;e+/G3VP/2ST5xyX9TkhHknRIiiKJoAwAeNhEhHL1GBHOuUiTyeF7k+PnXo+0et3OVT5GWPZ+ysrY&#10;FJBRP7coPGNxB14QThGzhx6HuqNwg3rf7bCMpuMBgRuLwjYGhGXU498qfGTxvju/OuQhiRH7gFWF&#10;RIxst/C1AWEZi9bObodlSLOxd8M+6kcCMwAAAAAAAAAAAAAAAAAAAAAAAAAAwP53PsofSbqgfO0X&#10;z8Tbn30xXXny2X9y9/DRn5TzX83yW5ZPuCyjLGaNh5aXAgD2oyTJdlmoH+GsnGIy9WTt3JsxPfae&#10;cxGSIiJsO1TW9D/wm8BWAQ+9AgfaIRNNuITnHrYyap/d/W/q1PPBF1sOYMl7uuEbA/UKbHD547DC&#10;8+/u/r4fufmvFRYxoH07XGJR4MS27TtnqL2W9+LsLQv1CEsKAjMAAAAAAAAAAAAAAAAAAAAAAAAA&#10;AMBBcj6kC5JekfX7yu899Wx678mzunXk5K+lu/6BkP62lArZa7ks0c3eSTUuAGBfibrg366CMXJE&#10;KFaOPX05Dp286FxY8iw0IyS7T6rD7nD1rx0u0CvoYZH6dhZRpiZE9bPNCNohB/X+B6sDMtohGXMB&#10;Htu067bvG7bRUoc01OPvFzbS+dXRhGe4T2LEA2RtDrfoG3RRt9/y/T2X4KL1uhc5NPUeumEfbQRm&#10;AAAAAAAAAAAAAAAAAAAAAAAAAACAAyakCyG9LEnK6yef1Juf+GfSu8989MbdQ8f+i5TSj1rxGyEd&#10;TfIhKYqmtDj2eXUsAGB7UZbvz0IzHFk5TY6duTo9euabzi7Ueq3eeCBD7QRluBVg0St0oB1OIbUC&#10;J6R+mQXR+W1gUMey01aHX2y7+yXv6RO2sVW3/dMepCiDMtotHCNDS/ZYHRLhOiultb2d9l887cCJ&#10;vqEb3fXZDivpnbYxUh0WsvC1VlAMgRkAAAAAAAAAAAAAAAAAAAAAAAAAAOBgOh/lTym/9/Szev2T&#10;354u5ue+un7v1L9rpb/sSK+HfNJl3WVRvbes+QQAHGgRqgMxys/0vDHR4ZPrk2NPv27prp3rrAw/&#10;iNCMrQIxovq3rSYgo/3emHvoM45R4RD1fheFWww5lXX7ZX31UJ+vduDI9vvt9OEogzLc89w/QFsF&#10;RvRtv0xUISLbaZ/v7vN7cfa6YSHN/lsHR2AGAAAAAAAAAAAAAAAAAAAAAAAAAAA42DrBGddePp0u&#10;/soL8f6t07++fnvlB+34W1IUstbCcki5qbclOAMADrRQSHYowhFh5Y3J5NDxO9O1s69HOrTuXES0&#10;kjUkeS+DM9oBD4ODK7rDbAIntHUiQmvv8zEbPYMm2vtbuP/oF3qx7DSPDM2YG8p257HedXWu2u/2&#10;TpIo9kgdFFE/dkMj+ui2j/Y52a5tZ50MDivZgUVhIXPhGa3xE5gBAAAAAAAAAAAAAAAAAAAAAAAA&#10;AAAeDnVoxgVlfV5+93PPp1tnn75169Dxn5vk+JFk/S8OHZG0aqmQpKb2EwBwgJWhGVUmhnMuUkwO&#10;FZO1Z96I6eEP6tAMaZabsduhGZuK/t3e7LHrOlRiUbiE9f+zd69Pct3pYd+f5/QMgMGNFxDgXdql&#10;7sS6Ymn1wtKrfZNU/oHwZSKttJYSx07i2IqcxBVYKdupVMV2XFHs2LHjKlclkWinbCVrxZGVjMpW&#10;7Tq2lFQlZOyVtOtdgjcQIAASIAASfZ686D4zp3u6Z04PMLh+PlPDPtN9Lr8+56CHb37fGRQ9iF7k&#10;YPuZgeWF7vT0Axn9MQ06fO7cfjqKYaPfHv/KwYbsL2ZkZS+UcWexjnthP4GMrW1jZ3Bi1f0uO88r&#10;R1/2YVEspP9cn2AGAAAAAAAAAAAAAAAAAPDoOJcRmxlxNiIi2ivPvRjnv+8LzQdnXvydmxvHfi6j&#10;/kRVnG8yTkZVboUzIibzisUzAB5K3ST+LppR1WZmxvrxl97JQ8c/qGozIqavHXw0Y3uCf0ZVRWVN&#10;locGB+YjGVvxiRjYe5h9a4NDE8uOv7XbBQGPZest2+/QZkcvkNFf3vP81TSskNPl/uHroHMPd6Zi&#10;+8r1gxGrWCU4sXgM2yvNx0oO+uxVzI63b+ua9ghmAAAAAAAAAAAAAAAAAACPnnM5+Z5oLz77UvPh&#10;6RfixvFj//uRjY9/MiL/28isjDieEZUZbdR0GqZwBsBDaWty/1Y0o7KymtHx5y80h598p6qt/ms5&#10;CT/c9c/7/qT/rcDFgsn+e+9oQZxi0Gi3axF3FDjojt/FOobYCnvkzu1X2U9sR1D6oYYh72cSWuhF&#10;Hiq3gyVDihH3UdawqMUy3b23/AB7bT8bJumHVlYKruxDxc73viye0RHMAAAAAAAAAAAAAAAAAAAe&#10;Xb1oxsdPPBPf+e5/qXnr1heuf/zpk38p2viZyvjNijgaEYcqYhwRsRXOAOChlBH9aEZEOx41R5+5&#10;PNp47ttRdXvmtYithbt2/N7eKvr5imHBhx1RiRVDE10VobZ+ytViB8uO1cUvFj2/KO6xaL97rXOH&#10;uuhCF8joX4HKOwyI3AOVs5GIrfDKkG1je9357YfuZ/fzc7Dnrj/O+UDGVnxmjmAGAAAAAAAAAAAA&#10;AAAAAPBoO5fb4YzNaC//8gv5zg//YHPx2Zf+2a0jx/7dqPxPKuLdJuNkRGTlNJwRMfkD9QA8ZHIS&#10;iZiGMSIioh2P8sjx66Njz387I29VtZmZUVWV2z2LO7bbTgbnBpYFKDJX2Mk+4xDdcRcdf1lIY9Hz&#10;3fZDYxp3w8wwJsfLyqjMyBoYK7mPtgInC4IRQ+wnOLF4HDX9F5RbyzF8832bH/PMe1lycMEMAAAA&#10;AAAAAAAAAAAAAODxcC4jNiPiS1HxRrQfnnm5+fCZF+P6sSd+9XYc+nJV/fcVVRlxrCLajGqn80RF&#10;MwAeQv1oRmZWtOPR6PCxW6MTL347c/1a1XgSzYioiMqqqqhlVYjh+hP9a5XGRcTO+EQ/ODFoaLPr&#10;dNGDwRZFOvrxiyHbLBzWwUczlsUiutcedDl3mbr3M0TF/oITs/tYfLDab3xlBbvFQnY7B4IZAAAA&#10;AAAAAAAAAAAAAMBjJCM2M+JsRES01544FW9//oeai/Hy1Y8/fea/WGviD1XUP20iTlbmemTdvs8D&#10;BuAOdNGMLpzRtuOmaQ7dXjv+wvkcbVyutotmZE1W338YoGL55P5B3YN+GGN+HIODE9mNZO7ZgVGL&#10;/rFWjnX0D5hz2x18saJ/7rOWxzMeRF3wYr9j7t77TKilVotudHGVnH5tBzTu7bWLGD5uwQwAAAAA&#10;AAAAAAAAAAAA4PFzLiffERGb0X70+pl890e+v3mnfeX//Z3Xf/wPtVl/JiIuZ+QTERFZ1ca9mDEK&#10;wF23FQDoohnRNtGMYv34i+82h05eqPb2JO+QWVWVEVFVqxYiZgMFW9GCWJSvWLaD3PlzP16xh5rL&#10;cvQDCPOvrWRwrGOJzIP/Ddq1PnJnLCPrwf8FnjO3W60cz1i2Xg68+ZbdHzkstXJHdouFVMau4187&#10;yIEBAAAAAAAAAAAAAAAAADzQzk2nMn8pKt6Iunr2uWYjrrZXbjz3t48f/+Afrd9ufyYj/tXKHFXF&#10;J5nVREQTOfTvtQPwoMjIiKqMzIqqjKrR2tFnL45zNB7fuvxcNqOtaMb0sTKHlSJqcoC4498Oi+IU&#10;A4MV/UBGf+1B0YzuGP1Ax+rNkOlAcnZfdxrc2EsvVLJjKLUdLnlgVUVlRlZNgxHbmZVl91O/g9Gt&#10;MhNqWeHS9e+PrbjM3HMHpWJnKKMfz9gr+NEc2MgAAAAAAAAAAAAAAAAAAB4KGbGZEWcjIqK9cfaJ&#10;+OCLrzSXxp97/6Nbp36hovm5qPxGZJyMiqYqx5N5qJV151OjAbjntmfhV41Ho43Tl0dHnjlf1Y57&#10;sYzMzIwaVo3o/zboRwv2mO/f22juMDPBir33sDOG0Ysu7LX9bmGLLn6xXwcdy5jqBxb6AYYHPpYR&#10;MT0/3Z2S0/+7yMl7WDL4/v2WM/fO9vJu28/sa8lKBx3LiJi9bjV/6w34xyOYAQAAAAAAAAAAAAAA&#10;AAAQEXEuJ98REZvRfvTLz+Z7P/L9zeVTz/yjT4/f/Epm/eXKvBUZx5uItiLb3JreKZwB8HDoKgL9&#10;aMbt0ejIUx+vHX3+2xHxaVXbRTMqcqtmsNRuLw7ODewarBiweWQvcNB/fwN+PS06Zj+iscr457c/&#10;aAtCC1tDqocgltFZEIdY9H8WO+ISVVGZkVVROXvNV/k/k+7emb2PDt78tZt5fwOGIJgBAAAAAAAA&#10;AAAAAAAAANB3LiM2I+JLUfFGtB889z3N1ROfv/nJ0aN/tY342Yr6jbbieEYeqsjxzr9rD8CDbxoW&#10;yKyoqKrxaLR+9Nbo+IvfjhzdmEYzoqq2KwS1sz5R/cy9BQAAIABJREFUMftboHJ7ebD5KMUewYpF&#10;QYP+0GZfGRg+WBS4WCV60a07P/YDjmb0z3v3W3hHVOJBtuPax3bjZDr+Xd/PVs9lUpiorMjKwcGJ&#10;Bbf01vMHHc3YepsL3tuwfz8lmAEAAAAAAAAAAAAAAAAAsFNGbGbE2YiIaC+f+u44/7nf33x4/aXf&#10;vXn5+L9fTf6pjPogIk5GRFTluKIyKqJEMwAeEpPYQDaZmVlttc1odHi8fvyl72Qe+ng7mhFVVQv7&#10;AbsFGgb/MujHJfqRjAXBid0iBjn9qq2AwoARzK8yE+lYIZjQjbM/5gOOZUQsDytUrjT6+2cmLNIb&#10;cX9x2WXcuk+i62VsLQ/9P5Hufpm9d+YGcEDmx7hyaCZSMAMAAAAAAAAAAAAAAAAAYKlzOfmOiNiM&#10;9vLfezmvXK+42d76n/P26Cez4vWKXM+Mo1F5ezJBd/L33Ved9gnA/ZBRk/BAZmZVtZnNWq2dePF8&#10;Mzr64SSa0b1WkyRBbRUldkYyevGMQcmBWvKrootnzK8+OMPRVRT2kLEwzDE5/sBDzW93r3S9iOk5&#10;78dLHgrz174XvJi5zMtO6bJzPfDSL7uXctcsy91RsUtoZq4dshvBDAAAAAAAAAAAAAAAAACAvZzL&#10;iM2IiKhrV9fifF4Yvfvtk5c+fuvUn61o/2hlfSMynsiIpiLHuTX9UzgD4EGXOYlmVNV2NCMz148/&#10;9/7o8BPvVzuerjaNZkxCBVu5g27Sfz/WMOiTvwtVdI/95SUhjUUpg4qaRg6yF0EYVEyY2/nex3+Q&#10;zIcW+s/fw2zH/sxf+5nXYvgbmLl3Vjj89J6Zv3dm76GDUbHz38dMaGbQ4ScrCWYAAAAAAAAAAAAA&#10;AAAAAAwy/ZPnZ9+MeOPV8dXf/sF89x9/f169/szX6uOrPxUV/01FfBYRx6tyHBEL/m46AA+izOzC&#10;GVthjDaiGR05fak58vTb1Y4r+tGMiMhaXJWo6a+LAQdd/PyiiMLQ99H77666KEMtGMcdHP9e6gcW&#10;8mH7jTt/frvgxdB7Z1nUYuD2i8Irk73W0tfupmVhjBwUC9m+eUd3fWQAAAAAAAAAAAAAAAAAAI+y&#10;N1+P+OAXJ8uvRnzyr5xqYrR2u2k/+61D48++HpEvRMb3ZkRbkbdj+rffK3L6R++zm6k6XdjPrOSt&#10;WbWT/QyeId2XUVmRkZnT+bH7G0u3t8muJrPI97ef3rbZ/bC/wWS3u277fexnuo+MjMnc8f3PIG7u&#10;5DptbbH1XjJmfl5xN1tndnr1V9/PdH795Abc73uabpWV2f2LyFX30024bjK3r9CdVAYyp9O4Vx/L&#10;1k4yImpSXpjcOPu/bybDuMP7Jrc+KPY7C777d9md7v2cm2nIILfOzvbn4D7GsjWE/V/z6f226N7r&#10;RzOiKiOqGa0fv5HN2o32049PRGazFc3Yymds/0vY+uCZ/xe7bKhdnCJzNlSxx9vqn77c+qjqPsxr&#10;+kzsuGBb222dwgXHfwhiGVvmznk+HK2PiZnrPXttFv7z2Hqv019Kve37HzV7fex090n3OHPvxL4/&#10;KgapmP0gqdyOZ9RKt95kxeZghgkAAAAAAAAAAAAAAAAA8CibTs99LSIi2g+f/3y89X0/0lw8/V3/&#10;/OaRo384sv5MRXycEScnU5CzzapuFjMAD7DZaEZU1e1Rc+jk9bVjL3w7Kj+tarugRkyn/Vd/0v+g&#10;z/mq5c/fcfFh4PaLjrVsXA+Jehh+x86f42lfZ7K8j/112w+49+ZjGYteO0hbYYyajWV0rw3cS3Rv&#10;WDADAAAAAAAAAAAAAAAAAGC/zuXke6K9dObl5sNDFTfi1t9uRu2XK/OrFbGRFYcr8/ZktYdiOi/A&#10;Y62LZkRGZmZVjUejQ8durR17/juZ659UjSfPZ0VN1+hP/h9wgO1gRbc8eWG1cU6/tmMHAwYwv8od&#10;HP9Bc09G3w9erBoY6a75oljJoMFPyxjz987ASz8fxJi9dw7+7N35/wHNvknBDAAAAAAAAAAAAAAA&#10;AACAO9WLZlw7vB7n6+Lovd859c61t576k1nxJzLzfFQ8GRVRkePJdM9umueqs20BuBdyGjSomiQx&#10;2nbcjNaOfLZ2/PnzMTr8UbXjnEQPJvWCnJQH9rbsYz/zjpoF1cUU9tLFFXYEG+7s+I+FfvCiv7xf&#10;KwYvtlacv3YDL/1k1doRzhh6696JrSRLTcIZXWBmK6Kx5wC6N9k9pmAGAAAAAAAAAAAAAAAAAMBd&#10;cS4n3x+8GfHGq+Orv/WD+e7XfiCv3Hr218eH8suZ8UuVsZYRG03kuKoqo3IygVQ0A+BBlJmRmdvR&#10;jGqbbNbb9WMvvp1rG5erHeckPlBVk6n/FbXLZ3o/spA5u3yHvwrmIwiLjz+3cBeP/8jb7doNtfTa&#10;x8BgxKJ9DRz+3PYZufXcoHvnDlRM4hiL5ODYx86qiGAGAAAAAAAAAAAAAAAAAMDd9PprEW+ejYio&#10;eDXqwhdfaS589rmPPvr01H9WTftHq+L32oiTmZUVOc6ZWbMAPKi6aEZVm5mZ68dfene0fuxiteOM&#10;zOlrlTEJbCz+TF8WV1ghvNCFDnL61S3v/QZiuzkwf6xVww+Pozs9P7v9mh8Uy8hYWNYYGJxYdq8c&#10;dCyjUzmJY1RuL6+wdW85ozsXghkAAAAAAAAAAAAAAAAAAHfddDLnaxGxGe1Hv/xsvvfD399cferZ&#10;r392/NaXI/OvTP4ueh6riPHsn60XzgB40OQ0lrAdzaiMaEejo89/MDr05HvVthWx/dp0/cWf591H&#10;fvexv2KIoYse1PSrW977Tex4U7NjYW/7DYv0f83PX/tBv/ZzdnFmXwMOP3d/9OMZg+6dO1CxPI5R&#10;XftinwQzAAAAAAAAAAAAAAAAAAAOyrmM2IyIL0XFG9F+8Nz3NldPvHLzxsaRv9y27c9k5W9HxMmI&#10;aCJq3EZO55RWlXAGwAMlMyMzo6oyMicf09WORkefuTw6curtaqudDWpExLJoRt+KEYacFgZy+tV/&#10;bukhZnew8/jsbv4crRrN2C2MMXhfFTsu3oBr1w9jzN8ni56727ImYYzusb+8LKSxYC+x/f67ZcEM&#10;AAAAAAAAAAAAAAAAAIADlhGbGXE2IiLay6e+K85//vc3F1783je+8YU/8LMR9V9m5GcVebyJGmdk&#10;tZH7+fv1ANwDOYkf5LRxVNWOR6MjT368tnHmO1F1eyuaMT+7P2I7jjETUDj4T/xJmKA7ZkZlRlY/&#10;QMCuuuu149oN0F+3v/3A/dSO5kr/ltr72s0HMfrxjIOOZURMwhgLx7Wg/7FkD0ueT8EMAAAAAAAA&#10;AAAAAAAAAIB74lxOvifaj55+ttm48Lvt1SOH/sbtiJ/OrN+siJMRNWoixpPpoW1MZtOuMjMXgAOX&#10;MfmInn6sVzseNYdP3Fw79vx3suLTqraLZnThjMWf45kH3quomEQLsioqu6F04YzSy9jLQf0K7qIZ&#10;e8jpdcrK2QTLCvdOF8iYf+6gbWU9anIPTu7D5RGNxXvI3mPOPCeYAQAAAAAAAAAAAAAAAABwL/Wi&#10;GTfiVly4+a3R5WOHf/fGkeN/pLL5sxX5SUScjMh28t1NKxXNAHjgTOfuZ2ZVO26a9aOfrh1/4TsZ&#10;o0+q2pxO8Z9EM6oqMisyt2MJ9+CjPbcOMfl1UpmRldN4gVrGrvrXKXNQ4GKH+e27az5gX1tRi+4+&#10;q+42GnbvzEcxMnLrufmAxt1W0b/3ZmXXvNjT8tZMRApmAAAAAAAAAAAAAAAAAADcc+dy8v3BmxGn&#10;Xx1/+LkfaS6vV9ysG7/cxGd/sM389Yg4FhHrFTmeTm3NEs0AePDU5LuLZuTakdujYy+8nbl2rarN&#10;iF40Y2a72l+AYdXh5SRQULm9HLFKtOAxtuj6rPKreNm6A2MZXeAiu/W7AksMu3e2tp+70Acdy+gs&#10;u/cGbt1bnr7xrhwyfU0wAwAAAAAAAAAAAAAAAADgfnn9tYgzZyMi2muH1+J8XBy9d+P0t67ffOqP&#10;NZG/EJFXMuJERrQV0eY0mtHe73EDsK2LGFRlF81oRuvt2vGX3m6aI1eqHWdkToIamRlVdS9CGbup&#10;rj/A3rqwSeZqkZNu3UXbD4huLIpcdPGLIcGLitlj9Leff+1uq1gex7jze2+79CKYAQAAAAAAAAAA&#10;AAAAAABwP53LyfcHb0acfnV89Ud/qHn3V34gr9w4/Suj8e0vVzX/W0Uez6j1ihpnRDSmiAI8cKYt&#10;jEk0o9rMzFw7/vx7zaETF6u9PYlm1CSZMCkWLEsK3OVx1SRSULm9fG+O/JAbELXY1W5hjIHRjS5w&#10;Mf/c0O2WbT8kuHEn+vfZ/u+9jO04RrfcPT/h/4YAAAAAAAAAAAAAAAAAAB4Er78WceZsxGa08a9F&#10;vf+j39NcuPHd7966vPHzVfULbeTljDxRkW1EtNO/0X6Hf6UdgLttO5pRERHN2rHnPhgdeer9STRj&#10;ks2oqEmzoO60yrC67BoE7K4LXmTuHr9YpL9uf/tV99PtomusTH8asv6i7XP6dZAqtv4PZee4Bt17&#10;u52f2Y0FMwAAAAAAAAAAAAAAAAAAHhTnMmIzI85GxGa0l371u/LD6xU34+bfXR/f/qmM+AcRcawi&#10;1yuacRsRURVtRETe+0nXAMzKzMjMmWhGtePRaOPMh82hp9+tdlyV0b2W04DCgX1+Z03iBZXbywxw&#10;UJeki2YMWXUauOhbJXexaPvaNUZx5yqmUYy4k3uvW7Gra2RveXb8ghkAAAAAAAAAAAAAAAAAAA+a&#10;cxmxGRERde2j9Tifl0YfXDr67o0Pj/5cRfsLGXUlI040FW1FtE1ERjQRmaIZAA+AfjQjIqLa26O1&#10;o89cGR0+9Xa047YX1DjwaMbMuLruAMt1UYvusb881KLtu+dXlJFb8Yv9BC/62w3PbexPF8ZYFMhY&#10;7d7rxzJm9jLzk2AGAAAAAAAAAAAAAAAAAMADaTpR9OybEW+8Or74G1/MD69X3IxPfyVH7U9V1q9V&#10;xvHMXK+qcRsRk/m0ohkAD4JF0YzRxlPX1jeefSsjP5uLZmQdQDSjcjtgwEDLohZDL8+y9VaMZczH&#10;LbpoxqAhLFj3oGMZETsjGcviGbvsYclzufA1wQwAAAAAAAAAAAAAAAAAgAfZ669FvHk2IqKufbQe&#10;5+Pi6OJ7R965+eGx/6CiPRcRlyPyRFPRVlYbk4nX1QpnANx3c9GMqnbc5OETN0ZHn30ro7lZ1XbR&#10;jMjpygc1lpp2mBigahK4yNxeXmW7RduvcGlrGofIyK34xX6CF/3ta2GM4u7p9r4okJFd82LPPWTv&#10;cdFrswQzAAAAAAAAAAAAAAAAAAAeeNNZzmffjHjj1fGlzS/m5dGLcfPoE78SET/dRPyDyjiekeuR&#10;OW4joonIyKwQzgC4r3rRjIhpNKNZP/rp6Njzb2U0N3rRjJqsfHfKBpWT7y5g4LfBAMuiFkOjGbut&#10;MzS6EbEjjrHKLdEPbPRjGfsJbqxi/v6auecGHXp+pX48Y/EOBDMAAAAAAAAAAAAAAAAAAB4Wr78W&#10;8ebZiIi6duuZOP/5LzSXrr/09o0rx/54ZvxCRFyuqhNNVVtRbQycogrAweqiGZPFnEQzRofateMv&#10;vZWxdr1qnNN1qrrCwd08ftcdYLkuitE9dssRMejkdevObz+zn+FmQxd3dvEOOpZRMRtnmXlt0KGr&#10;99i93+o9LiaYAQAAAAAAAAAAAAAAAADwUJlOJP1SRGxGe+nvvZwfXm/jen36dz6NtZ+MzF/LjGMR&#10;zVpEjLe2yfm//Q7AvZQ5KQdU1SSaUW1ms1ZrJ158u8nDH1e1mZmRVVVZk1JArVZamI8WLAoYsEQu&#10;OVGZe/cq5mMbi14bOozpVxfLmDwOt2j7g1QxDbL0n+vdh8P+72PZO9y99CKYAQAAAAAAAAAAAAAA&#10;AADwMDqXEZsREVHXrq7H23FhdPXC2ns3Lx//ucr8TzPqk6g4URFtm21FRbaZ1eY+/sw9AHfFwmhG&#10;jmrt+AvvNM3hK9WOcxJemGYzIqNWiGbMRwq2lkUzdted4i5u0Y9fDDn980GM/vYrxDJ2DGsavbgT&#10;d7r9nvuvnaGW/mvDD9+tnNPlvQlmAAAAAAAAAAAAAAAAAAA8tKYTS8++GfHGq+PLv/HDefn6OD6p&#10;W38nY/TT1dQ/zIgTTeSoMsZNRTbRZIhmANw3mRmZORPNiMxcO/b8hWb9xMVq2+kqkwRB3kFwgYH6&#10;gYu+Rc8ts9/Yxu4DW3HtyVcX2qiB4Yk7MR/JmIlnDBr+sjHuvQPBDAAAAAAAAAAAAAAAAACAh93r&#10;r0W8eTYioq5dXY/z8cHo4rG1b906fPyPVBv/eRvxSVYcr4hxG1FRmZFtNaaaAtw3GRlVFZkZbcUk&#10;mnH0zMXm0IkPqh1HREyDGpURUVED6gs5TQzk3DLLzZ/WZfGM/ex34D76kYvZ5Ts4/HQfB6k7c1uB&#10;jJ4c1OqomNyg3eOivS/n/2IAAAAAAAAAAAAAAAAAAB4J09nRZ9+MOP3q+NLnfqT5cL2NT+Lm/5Dj&#10;9ittU7+VmSebqozMcVSTs9sCcK9lTqIZTUa0FdFWjdY2Tl9qDj/97o5oRuakgsDd00UtFsUtVolm&#10;dOt2+1p1GNO4RU2/uuU7cdCxjIidUYzK3nODDj+/Uj+esccOSjADAAAAAAAAAAAAAAAAAODR8vpr&#10;EWfORkS0146sx9vNxdH7p05983df/fGfqYi/EBHjjDhWWbfb6Sbt8r0BcNAyo62IJieFhEk04+mr&#10;oyNPv13tuK2ZaMb9HuwjZj6I0Y9nDI1lLNvvCtt3FzanX/3nhmzbRTb6ywetYjuQUfOtkUGHr95j&#10;F8io3uPeBDMAAAAAAAAAAAAAAAAAAB4153Ly/cGbEadfHX/04g81Gxd+t716ZP1vtDn62ap8MyOe&#10;aKKNimonE04zKurO/pw9APvSZERVbUcz2nY0OnLq47UjZ96OdtxW1HY0I6KiBhYF2FsXyJh/7l5t&#10;f4e6QEZNv7rlgz3mJJQx81wvnjH/2mLLqhq1y2vbq1QKZgAAAAAAAAAAAAAAAAAAPLpefy3izNmI&#10;iPZG3IoLN785un5s/c0TT69/udr46xW5npFH2qhxTCbZZkVUlXAGwL2WmdFWZJNRTVa17XjUHHni&#10;+vrGs29lG5/NRDMyJoUN9m/+9GVuPzcfwBii2z5zf9vvU07jEjn96j93YMes2UDG/GvDD9+tnNPl&#10;gVtNjy2YAQAAAAAAAAAAAAAAAADwKDuXk+8P3ow4/er43c/9SPPWkWc/++zEib8YbfNHIuKblflE&#10;ZFZltBmR93KiLwDbmoxoK7KtzCaj2nY8ykMnb46OPns+Kz6t6kczJgv3e8wPrX7gYv75VffT39dj&#10;cEnmIxkz8YxBp2/ZORqwg5pGOUIwAwAAAAAAAAAAAAAAAADg8fD6axFnzkZEtBeefin+xed+X/Px&#10;seYfH9n4+MvZ5C9lGxsVcaiixt0mNZn2++jP/AV4gDTTXkBbMYlm1Lhp1o9/unb0+fOZazeq2i6a&#10;sVXPuL8jfgjNn7K7FbxYFOB4xHRnZyuQ0ZODT11O9zR/rvbYQe+YlYIZAAAAAAAAAAAAAAAAAACP&#10;j3M5+Y6IuPBG+96Nb4++8/+9eP36+Sf/dNs0P58VFyObExHVTuekZsRkfur9HDbA46bJyXc/mpFr&#10;Rz5bO/bs25lrN6odZ2aGaMY+9MMY83GLVYMXmXce2XiIVOyMYlT2nht06ubPVT+esfsOumN1j4IZ&#10;AAAAAAAAAAAAAAAAAACPm3MZ8cGbEW+8Or7yT8/mO1/7wbx688yvxfqhfz2rfi2yORGZTUWNp1OB&#10;UzQD4P7YjmZUk816Ozr+wvlsDn88H80I0Yxh5oMY/XjGKrGM+dO96vYPoX6souZbI4NjGfOBjP5z&#10;ex+/v6vRoFEDAAAAAAAAAAAAAAAAAPBoefP1iA9+cbL8asT1f/mpJr5V1/P6+NfWN25djMgfjoiT&#10;FXEzJnNUt2az5oI/AZ8RGZmTqcK5vxnDvW2z+2E/+5lu1v9T9fvYz3QfGRmTedT7nwXd9N/TPvYz&#10;u113UlbeT3+7zMiK3Nf7qtg6H92V3ud1isjKzOm5WXRf7b19TM9v3uE9021bveHsZycZEZWTM1P7&#10;/rcw3V3vfe33vpnce1t3876GETH9t53Tae2r3zPT97B1diL3NZ7t99F/R/s4x9P7bd/3Xreb7nbZ&#10;/qe073/fvTHM7GN6J0VFF82IbLKp5tCJa/XZzUPVfnY4myaqanKZKmq/1/qhlL0P+1UuZBfIiJi9&#10;hYbcTvPbrbr9Q6rLWvT+Bc7EM3Jrhd30AxkRsxvssfE0lrF1rIhohg8fAAAAAAAAAAAAAAAAAIBH&#10;y3Sa8WsRsRntpa++mJevjeN63fpbNb790xH1W5HxVE6m/bfdHNka8mfgAbgrmpx8T2IZk2hGZsb6&#10;iRffaUYbl6sdT5ImVVWTyI/P6GVq7tRMztv28qq67afdnkddP5Cxeixj/racj2fsfez+rrIEMwAA&#10;AAAAAAAAAAAAAAAAOJcRmxERUR9/tB7n8+LowqlT3/zGF378Z5qo/7oyMyoOtxG3IyZ/XF40A+De&#10;60czIirXjr/4fhfNiMzIqqos0Yxl+oGL+edX3b6/PB/ieMRUTKMYywyKZSwLZAyIZtRcnGNKMAMA&#10;AAAAAAAAAAAAAAAAgJhMVs2Is29GnH51fPXFH2oO/9619oN6+S+14/hDmfntjHiizajKaLtoRmtO&#10;NsA90UybArPRjHa0dvyFC836yQ+qbTMyMyuroiZ1gnrESw6rmD8V+wle9NfvLw8Nbjyk+rGKytnl&#10;XUMa23tY8HMXytg7llE5+3N3bMEMAAAAAAAAAAAAAAAAAAC2vf5axJmzEZvR3vqbx/PDL7zcfHzq&#10;md8exc2fiMj/aRSxUeNar6hxRmQOnCoLwJ1rcvLdi2ZEG9WsHTtzabR+4kK144hpNqOqchp0ePQ+&#10;p/fzjpbFLVYJXnTrZc4uP8Iq5oIV8wa//S6QMf/cHlvtEucQzAAAAAAAAAAAAAAAAAAAYNa5jNiM&#10;iC9FxRvRvv/i9zbvvPOD166df+pPVeV/3DR5JTJOVNQ4YvLH3iMior2PYwZ4jPSjGVERbbWj0dHT&#10;l0eHnnyvqq2Kmolm1CMWzdg14LBwg7m3349nPOLBizvVRSq6aMVuAYvF5lfK3nN7n/uZY9TssQUz&#10;AAAAAAAAAAAAAAAAAABYICM2M+JsRGxGe+U3n8t3vv4DefXK2q/GWvuT0eY/jMgnJtONJ+EMM1cB&#10;7p2d0YxqRhunr44OnXp3UsjYjmbkJBDxyEQzhoUaprowRj+Q0X+OpXY7O1kxpHcR24GM+ZUHbDwd&#10;wKI4R6X/7QAAAAAAAAAAAAAAAAAAYDfnMmIzIiIqXnqr3n/qW6OLR468c/PosT+cFX9h8kJuVNR4&#10;a1r2uK18hCZmAzyoZqIZEVF1ezQ68uS10aFT72Zb7fRTuaoq4xGLZiyKKCyUu4QZdnuNiNg+z5Vz&#10;53zQqZu/QP14xt4Xr/rHqO1xdHsSzAAAAAAAAAAAAAAAAAAAYA85+f6xr0ecfnV86XNfbC4/82Jc&#10;P3byr1eb/3ZG/k5EPlERFVVtjZqMiBDNALgHph2MZhoSqBo3o40nr42OnjkfVeNHOZqxp+6tVk3i&#10;GJP3v/3IUhXLgyQ1OJbRD2Qsem33zbtAxvw4up8FMwAAAAAAAAAAAAAAAAAAGOb11yLOnI2IaD9+&#10;4lScf+Vsc+XUmd/+JOvLlflLkXksItairXFVZjdF+z6PGuDRlxltRUSTUZFV7bhp1k/eWD/2rGjG&#10;Il00g6X6sYrK2eVlIY25PSz4uQtl7B3LmIly1M7xRAhmAAAAAAAAAAAAAAAAAACwinM5+Z5oL774&#10;SnP1nVdufPTW0386b9fPR8THkXEiosbZm6ItnAFwsJqMiLaiyYjKrKrbo1w/fmv92HPns+KzxzKa&#10;MXmfk8duuXuepSrmghXzBp++LpAx/9weW+0S56jc3qNgBgAAAAAAAAAAAAAAAAAAq+uiGZvRfvyb&#10;z+b7X//+vPzR+v96O8dfrqrfjIgTNcqMtsaVZiYD3BNNRlsR2cUx2nGT68durR1/4XxWfDoXzcio&#10;AfWC+2zfQ1zWA/EraU9dpKKLVuwWsFhsfqXsPbf3+Z85Rs0eu7+1YAYAAAAAAAAAAAAAAAAAAPtz&#10;LiM2IyKi4qW36sLT3xpdPrrxnZsbx/6tiPqvImpUGUei2tsREdFG5HjZDGYA7oZmWhSofjRj7chn&#10;a8dfeHsumlGR8cBGM7ph7WuIVZMwRvfYX/ZraFe7nZ2sGNK7iO1AxvzKAzaeDmBRnKPmNhfMAAAA&#10;AAAAAAAAAAAAAADgDuTk+8e+HnH61fHlz3+xuXz6xfjk2BN/tdr8wxlxviqfrIw2a3uatnAGwAFq&#10;Jt87oxkvns/Im9Pno6omRYrdOwn3XMVsy2PlaEbuEmbY7bXHXHeGu1hF5Vy4YtCpm79O/XjGHtew&#10;5qIYtT2ORYcXzAAAAAAAAAAAAAAAAAAA4M69/lrEmbMREe21J56J86+cbT4+dfofHz40/snI/Gq0&#10;ebyaaKKpcdVktnKWaAbAQZuNZhy+vXbspbczR59UtdOE0TSbsVKR4mB1gYycJhL6y3vqfrVUTeIY&#10;mdvLfu3sKnc5PTW4M7IsjNFFM3Y/RhfImB/LorEJZgAAAAAAAAAAAAAAAAAAcHecy8n3RPveC9/T&#10;vHv1uy9/euXoz0cTfzYixlFxNLK9HU3EdAq32csAB6WZfM9EM0Zr7drRF97NXOuiGRFVVVnLSgf3&#10;1IF1O7poBkt1UYwuWrFbwGLJHnrLGdvxjG554KbTn/vHXhTsEMwAAAAAAAAAAAAAAAAAAODu6qIZ&#10;m9Fe/OrLeWn0Ynxy9MQvtdX+wYj4Z5X5ZEVUVLWVmTkWzQA4UP1oRrU5iWY8927moWvb0Yyoisq4&#10;jyGjioqM3HrMvSILi0wCIJPHbrl7nqW6i96MjJSYAAAgAElEQVSPZczY8/R1YYx+IKN6r+2tH8iY&#10;j2UsOrxgBgAAAAAAAAAAAAAAAAAAd9+5jNiMiIi6dutUnP/82ebaMy+8cWTj2Fci8n+MiKMRsRZR&#10;4xpNZzG39220AI+F2WjGoXZ0/MV3m9HG1S6akRVVXbHiPthXIKNvWetDLGNXFZMwxbx+tGJvu53j&#10;Pc5/zQU65o63bGvBDAAAAAAAAAAAAAAAAAAADsj0L8x/KSIi2vee/3zznX/x/PXr55/50xH5H0bm&#10;9WjzeIzb21mTadyqGQAHpJl896MZTUY0R5+70EUzIjOioiorY0e24N6oqMjp16pbTsY/fewvLwtp&#10;EBGzYYzKna8NvxTdytlbHrBVzo5ht/H0CWYAAAAAAAAAAAAAAAAAAHCwzk1nu25Ge+Ufns53vva9&#10;eeXK+q+2TfuViPb/iiafqIqKqDYqpyubBgtwIGaiGdWLZhz5qNpx5jSaEVFZVRX3KJxRd3yYXcoK&#10;uWp84/FRsTNKMROrGHTqll27AdGMaSBj2a5229r/KQAAAAAAAAAAAAAAAAAAcPDOZcRmRERUvPRW&#10;XXjqm6MLh+L3vtG8/dMZ8dcj42g0sR4ZtycbtBFZ92SSNsDjaGc04/n3m0MnLnXRjKqozHvzSVxR&#10;kZFbj93yKnuYPNQkjpG5vexXya66WEUXyOjHMnLwqcvYjmN0y93zu+tiHd3x+seeD3nME8wAAAAA&#10;AAAAAAAAAAAAAOAemU6k/bGvR5x+dfzR9/x4czj+wPjirZN/ISL+WERcjcjjbbW3I5qoyowcPl0X&#10;gIGayXc/mpFN5NrGmYs7oxnVLyAciBwQVlhuGmroAhkzLy14jhnLohTZ9S/23sOS5wdsPL9p7+fK&#10;vfcgmAEAAAAAAAAAAAAAAAAAwL31+msRZ85GbEZ76/WX89IXzzZXjh769fFo7ctV9VtNNk9lVTUR&#10;bbSVkVXCGQAHoBfNiLaiqh2tHT19abR+/MN+NCOisqoqqnZ8FlevclD76Gp021RU5PRrtf3MZRWy&#10;F88Qy9hVd5azJoGKymkoY6U9ZO8x557bW3fsrO3liGGtDsEMAAAAAAAAAAAAAAAAAADuvXMZsRkR&#10;X4qKr73VXrjxzdEHJ0++9Ttf+LGvROZfq6gjFbEeGeOozKhK0QyAA9CPZkREtDUaHTtzsTl04tJ2&#10;NCMnNYu5jEEXuajp1+qxi9jaJgclEubV9mMXyOhiGTvbHvRULI9jVNe+2NOylWqX17ZXqZz9eWuv&#10;Qy5dlWAGAAAAAAAAAAAAAAAAAAD3S0ZsZsTJr0ecfnX80Qs/0Bz+vWvtpXrxz0XkH4+IjyLa41Ht&#10;7cgq0QyAA9KLZlRERVujtaOnLzXrJy5VezszI7OyKiujlzboxy72E76Yj2usvo8l63XRDJbKabAi&#10;58MVMTBYsaWLY2QMCmV0W+XsGHYbz+I3kIIZAAAAAAAAAAAAAAAAAADcZ6+/FnHmbMRmtLf+5vG8&#10;9IWXmytHDv162zb/RlTzTyKbJ7OyMqqdRDOqoko4A+BuajLamjxWRERbo7Vjz14aHXrqQrW3IybJ&#10;oqqojKraUbtYURfGWBTIWG3X0zhG5iSUwZ4qdkYpZmIVg5oXy871gGhGzUU55nY1NHUimAEAAAAA&#10;AAAAAAAAAAAAwP13LiM2I+JLUfG1t9oLt745unDqifPf+H0/9gfbav9aRW1U5Hpk3I7KjMxJOAOA&#10;u6utyJxEM6odj0ZHT18ZHX7q/Uk0IzMrJ+miO+tl7Ihk9OMZ868tVjMP2zuaxjNYqotVdIGMfiwj&#10;B1/WjO04RrfcPb+7LtbRHa9/7PmQx+IdTI4lmAEAAAAAAAAAAAAAAAAAwAMiIzYz4uTXI06/Ov7o&#10;xR9sDv/etfbD/K4/H5F/LKKuRsXJyLgdmTUNZ1TU8Om9ACzX5OQ/VRXRTD5bq709Gm2cvrodzYjM&#10;ysrMrKgaFrdYrAtkzD83ZMutSMN8HENLaU/LohTZnda997Dk+QEbz2/a+7ly4OEzI6oEMwAAAAAA&#10;AAAAAAAAAAAAeMC8/lrEmbMRm9He+pvH88MvvNxc2Vj/9dvZfrki/klFPJFVlVFtVGU0EZGiGQB3&#10;S2ZEtAuiGYeeutBFM6Zli4yKyljtM3g+irG9u9gR0Fgywp0Drmk8Yz6gwYzuzGdNAhWVsfLV24qV&#10;RM4t77Gjmj121vZyxNBWx/YxBDMAAAAAAAAAAAAAAAAAAHjwnMuIzYj4UlR87a32ws1vjS4f3fjO&#10;zY1jP5WR/11lHq2KtYgaR1VGVUaWaAbA3dJkRFs5E804evrK6PBT73fRjKysgYWLGV0gY37TIbuq&#10;qGmboRfI6Jb9GthVxfI4RnXtiz0tW6l2ea13jPlNur0OvXS96y2YAQAAAAAAAAAAAAAAAADAAyoj&#10;NjPi5NcjTr86vvz5LzYXb34urtw48+cq2v8oMz+JiKMRMY6sisqMHDzlFoA9ZC6IZmycvjqJZoy3&#10;oxk1SVgM2WfNrdaPZ8y/tnBMkdtthpqEFipj0kzKldsdj53JudoZrxj227N6j11hY+9QxvwxujFs&#10;X7sFMY2Fh58dpGAGAAAAAAAAAAAAAAAAAAAPttdfizhzNmIz2huvn8wLP/pKc/Xwoa+27fjLWflm&#10;ZZycTNeuiqqMaO/3iAEeGYujGc9cbQ4//W601VZOqwm1VbxYml7ohzFyLrKw6Lml+8nJupkZNa0w&#10;DAouPMYqdkYxZmIVe56/XqVkx8oDohnzsYy5X9V7H34aROkeMwUzAAAAAAAAAAAAAAAAAAB4CJzL&#10;iM2I+FJUfO2t9sKtb40ub2x88+NPD30lq/5WZXM0KpuIGEfldN7t0jnbAKxgZzRjPFrbePrj0eGn&#10;34u2bSf1ir2rCfNBjH48Y0gso5Z8rg/d/nHWhTG6x/7yfEhjyR4W/Nxd8r1jGTNBk7l4xqDYSe5c&#10;STADAAAAAAAAAAAAAAAAAICHREZsZsTJr0ecfnV88fu+2Hx08eVPrn7n9J+Kts5F1O2IOhrZ3r7f&#10;IwV41CyKZjQbT17bimZEZGRO+he7FIu6QMb8c4PG0Ats7Gf7x1XF8jhF7pk5md/T/Mp7n/vd4hyV&#10;qxy+JuGMzIgqwQwAAAAAAAAAAAAAAAAAAB4yr78WceZsxGa01752Jt//P78vr15Z/ztN5s9G5Dej&#10;mpMZ0famAVcMmdELwK6WRTOafjQjoqoqpxWLrc/e+ahFF7/ollceSy+esZ/tHxcVSyIVC+IZu++l&#10;r99E2WMnNXf8mo1nDBpCLf4VLpgBAAAAAAAAAAAAAAAAAMDD51xGbEZERMVLb9X7T39r9OHGof+n&#10;Pdz8ZFb79yviZEREZLa9KcGiGQB3aC6aUdvRjFPvRdu2lZGZWTWXY+gHLuafH6ofyOiW50MczOrH&#10;KeYDGVtZqb33EtP0xoLnd9cdcyuQsct4lh8+J9GMzO3lEMwAAAAAAAAAAAAAAAAAAOChlZPvH/t6&#10;xOlXxxde+WLz4ZUXPrpx9cQfrzb+YkQcyqhDGTHeXtnMaoA71YtmREREtePRaOPJa6PDT0+iGRGZ&#10;kVVVGRE1H7W4W8GLRQEOZs1HKWZiFYNO3fz16ccz9r522V+lt1w59PBLjpEpmAEAAAAAAAAAAAAA&#10;AAAAwEPu9dcizpyN2Iz2w6++nB82L8Ynx0/+lTbj36uqSxV1LKPGMTvDVzgD4A70ohkV0UUzntqO&#10;ZuR2NCMrq6JqPm6xSvCiW/dOIxsPk5r+p+aWV9o+eoGMnhy0o/6vzfnrtOi5xQPoIh2LxrH79pP0&#10;ytZjf7lKMAMAAAAAAAAAAAAAAAAAgEfAuYzYjIiIuvbpqXj7lbPNRxvrv5Fr9RMZo9+qyJORWZHV&#10;rjhdF4Al5qIZ1UUz1g6f2o5m5GwmoQtedPGLwceaW3fV7R9G3ZnrxyaGhS62t+9bdfudQYx+PGPv&#10;WMbMb9vecbP23Hq64pK1ptEMwQwAAAAAAAAAAAAAAAAAAB4R0wm8X4qIC2+0F258a/Teoeadf55v&#10;fSUi//uoOhaRo4wcx/as35WmDgMwqxfNiIiIasejZuPJa6PDT78XbdtGRFZkZWVmZHWxjNrHx28/&#10;trGf7R8m/XfXD08MTT5VbAcy5repAb2L2T3Nr7z3ue8fe1G4Y7BpHCMyt5enBDMAAAAAAAAAAAAA&#10;AAAAAHi0nMuID96MOP3q+OorP9YcfucPjC+dP/FnMupPVtS4Ijai6nZtT9l9tGddAxywXjSjIibR&#10;jNHGU9ebw0+/X23bRk4jRbVVuqgcXmzYoYtmPOr6sYlF4Yml28XiSMWygMXyvfRl77k9zn3NHaNm&#10;jz3oytWSQfaiGYIZAAAAAAAAAAAAAAAAAAA8el5/LeLM2YjNaG/95st56etn8/LNZ/9uRPybkfEv&#10;IvOJjLw9XbubBSycAbBPXTQjJzGD6qIZo8On3su2bTMzIyfNhJX3Pf2qocGGh9yi4MUq+nGKyp2v&#10;DTt93a/G+ZX33rg75lYgY5fxLD98bscxuuW54wtmAAAAAAAAAAAAAAAAAADwaDqXEZsREVHxatSF&#10;H/2e5spTz/3ft+PQT2Tkr0fFU5FZkdnW9hRe0QyAfcrMqKqIZhLNiHbcjDaevD46/PT71bZtRGRE&#10;VlV1NYbVjxH5iOcydgYmBkcmpubXn4lVDNrX/KXpxzP2vmwzsY/e8uBaSi05Rs7uQDADAAAAAAAA&#10;AAAAAAAAAIBH2HR28GsREdF+8MIrzZXrz1395PKxfycifrHa9khVrTeR49iahvuoT8UGODiZGdHW&#10;5DEiqh2Pmo2nruXhpybRjIzMLppRUbGkwJDRvby93H/uUVWxeiBjfvuIXiCjJwedun4YY34gi55b&#10;PIAu0rFoHLtvX5MwRvfYX54LaQhmAAAAAAAAAAAAAAAAAADw6Ds3na27Ge2Hf+/FvDx6IT45dvIX&#10;R5E/HxEfV+XRiLh9P4cI8MhoMqq2ohlV7Xi0tvHUtdHhp9/bimZkVu2SUugCGfOxjHzEo0Zd1KIL&#10;Tawaz5iPYnThihX2sODnLpSxdyxjZry942YNzFHlkrW6aEaPYAYAAAAAAAAAAAAAAAAAAI+Hcxmx&#10;GRERde3TU3H+lbPN5aOH/v5oNPqZyvZ3IuKJjGpja2bwSjOMAejJmIlmRLXjUbPx5PU8/NT71bZt&#10;RGRGVlV1RYYd20fETCTjUY9l3OlvnYrtQMZ8aKMG9C5m9zS/8rDRdcdeFO7Y+7C1/Zg5+V4QyugI&#10;ZgAAAAAAAAAAAAAAAAAA8BiZzhj+UkRceKN9/+Y3R1eOrH9jY+P4T1Rb/0tFnpysVm1sTdAGYD96&#10;0YyKmEQz1jaeurYVzcheNKMmvYdF+3ic9IMXi8ITS7eLxZGKZQGL5Xvp67dM9rgO85GOmj32nlex&#10;C2MsCmQsiWYIZgAAAAAAAAAAAAAAAAAA8Pg5lxEfvBlx+tXxe5//4eadD5+5/tlHJ38+M/58RIyq&#10;cj0jxtFGTGb97pzEDcDeMjOqKqfRjOqiGaPDT7+3Fc3IrJrNLTx2FgUvVt5Hzj52smJIsSK2Axnz&#10;K+99aebjHP3lQVd2PogxE89YvAPBDAAAAAAAAAAAAAAAAAAAHk+vvxZx5mzEZrQXv/pCXho9H59s&#10;nPhr2bY/FxEfV8SxzLgdTUZkZGRUlXAGwKqmH6CZ0yhCteNRs/Hk9Tz81PvVtm1EZEZWVXXFhsfO&#10;fGCiWx6iH9voHmdiFftKkfTjGXsMZC6Q0V+9coXDbwUy5p9bvLpgBgAAAAAAAAAAAAAAAAAAj69z&#10;GbEZERH18a1T8dYrX2guHzv8f9Sofjoi32yrTkZmGxUVGTmZFfx4TuYGuBO9aEZFTKIZaxtPXduK&#10;ZmQvmjGJEz02n7UV07DFPs3HNuZfG7iX2A5kzMcydhnckmOuEvyImlsxc/u5+YBGj2AGAAAAAAAA&#10;AAD/Pzv3FiTnnd/3+ft7e3AmCZ4AcqVdy7tcOSnSF7GsVZXKN3vve9wlsqzotCnbUawo5XJsI7HL&#10;dpVccS7sJI7jU5xUUqYTnxKXIylVlOOzEllxmZRWiXYdi6slBiAOJEAQ5PT7y0V3z/Q0BpgeEIcB&#10;8DzF4fv22+/h//Y03rn6fwAAAAAAAJ5y88nBX02y+fa4+fE3J1ePHP+167eO/FCl/k66n0uSdMaa&#10;3GXmLgB3tRLN6EU0Y3Lsxfe2oxlV3Z8pH/F46eyEJRahieXYxDrhidVP607xjLuP4k7ufpLla9VK&#10;5qRrv6MXl5gHMlb/xO7zJ1cwAwAAAAAAAAAAAAAAAAAAkuR8JRffSc68Pr305e8ZPvr01Y8+uvzM&#10;H0jlv0z30U42kpqmu1Lp1F1nGAOwh6VoRpKkx+lkOPH8jTr2woUexzFJVaq7u3L3ksMTYTk2cbfA&#10;xa4oxZJeef+2gMW+xYrFTotlrWzbf/x3GudasYxePcFSPGP1vRWCGQAAAAAAAAAAAAAAAAAAsPDm&#10;ueTsG8lbGa/+ve+sq0e/Ix+dfO7P9DD5qUrfTPfJqtpKd2XspJ/8ydwA99tSNKOTWTRj48QL17ej&#10;GZVKqjtd3d3pfcoJj6lO0ruKE71vPGN5e+f2YMXCerGM7LPTPifonTFVZ1df427xj52dencgY6/3&#10;7kIwAwAAAAAAAAAAAAAAAAAAlp2v5K0kSV+/9VLe/eIbw7XjGz+brh9O8s3unK6qrSTJJCWaAXBw&#10;K9GMXkQzJsdeeK/HaVel0tVVqV6v/PDYqZ5VLeZpkMxudieasY7lwMZBjpsfvbSs+U8vLfe/9rK7&#10;hT72tBrEWI5n7BPLSAQzAAAAAAAAAAAAAAAAAABgD/OJw19Nsvn2uPnxNyZXTx77la06+gOp/t/H&#10;7he6qtMZU12pdEo4A+AglqIZSZIep5PhxIs3hqOnL/W4le1+RPV6BYfHTNdyoGJnvRab9rDY3Llz&#10;HKMrdzx+zZHtf4LeCWTMkidLY+wDXH4RyFjdtgbBDAAAAAAAAAAAAAAAAAAAuJPzlVx8Jznz+nTz&#10;te8Zrt545drNK8/+3lT9hU6fTGeSYZim5nODRTMADmQpmtFJ0uPWZHLyzNXh6PMXZ9GMqu500tXd&#10;nV6zpnDILW5iEZ3YDk+saTlWsXz8wc6zV7Bjsf3ug++VXVbHs6/VX2PVzrbVgMYdTNbaCwAAAAAA&#10;AAAAAAAAAAAAnlbvvJn8zj+bvJW++bPP1afXj6fH+kcnXvjo20l+R5LjlXySymQWzujeNdt3qNlM&#10;5EVS46B2H7c48YHPs3xcVapTqTr4eXp+fJKqe72n+VHVVTX/bOqg51lMCh+qtke07izrPc41n629&#10;NJx7OUkl6Zp9Mr3zCd3bmJbu616/N7PvXm2f716GkaRmv6f5tPqDf2fm97D96aTuaTw797F8R/fw&#10;Gc+/b/f83VucZvF12fmndM//vpfGcG//JpPFp/oZft/bdzH/bO7130IW/z7XfvZVKp3taEalx2E4&#10;+uzNjOO0tz46VcOkutOf5dl1mHSSmv+p2P4a1+IJUru/1bXzdFn+hSyiFJXedfz638TFN2dxwPpf&#10;wdviHL103XW/NItAxvZftZXlGjbW3hMAAAAAAAAAAAAAAAAAAJ5W5yuzycXpmxdP182Lp5Pnr/zN&#10;55//5Fup+k/GzheGMR/2kMksCJBOP94TugEepkqlexbN6O7qcWsyOXnmWpIaP7l6poaN2Ru1nWl4&#10;bJ+xO/WP2XKeypi/l33vrOf/r650VboW6/Pj97W4yFJu5bZtdxv/7a8P9FtZ6UrtimesvncXw1p7&#10;AQAAAAAAAAAAAAAAAADAU297Am/n87/emy99c3Ktrv/CZNz6oerxF7tyOl1jdc1iGUOS4bGdzw3w&#10;0C1FM5Kke9yaDCfPXBuOPn+xx63MahrppKu7uxftiMdIJ/NIxtK22olOrBPLqF6OW2R7ff2MyN12&#10;WqvWsRPIWPoN9EFiGXuFMQ4Qy0gEMwAAAAAAAAAAAAAAAAAA4ADms5m//58kyfTCcG1y5eSpb29M&#10;nv/hJH+906fns4fHjI/dPG6AR24ezUgtwgm3RzPSnVlVox+/52zNx1yzm9gVy6g1b6erVo5fu5SR&#10;ncLF4phaWt9/AKtRjO3Qx7pWgxjL8YwDxDISwQwAAAAAAAAAAAAAAAAAADi4N8/Nlmden7735e8Z&#10;Nm+8+MmtK8/9kSH5U6nhWHc2MgzT9NozmAGYm7Uw9ohmHHn2co9b81ZGz6IZ61QeDpG+LQoxe11r&#10;Ni/qDpGQXrQv7n1k+5+gV+IeS0OpPsDlF4GM1W0HJJgBAAAAAAAAAAAAAAAAAAD34s1zydk3krcy&#10;Xvq7n6vLG6/mxqnn/mJP85M1yY0e+2RVtnYOeKzmdAM8UpV5NGOYZxHGrcnk5Nkrw5FndkUzklTP&#10;Vg79Q3YxwOpOV+2EJ9Ye+uy4neNrd8BiLYvGSC2tL7bfffC9ssvytVff2/scK4Os2tl2W0hkf4IZ&#10;AAAAAAAAAAAAAAAAAABwr85X8laSpD/85KW8+6U3hmunjvzcmOHHa8g3xsqzSU9Ti1nOh39CN8Bh&#10;UVXpcUzVPAdRGYZTr1wejjy7K5pRtV/t4dGblz1Wts6G3ZV58WI5YLGXvW9z+9B9R3Cw8+51ne0w&#10;xtLputa5fO8EMlbjGPcQy0gEMwAAAAAAAAAAAAAAAAAA4DOq2c9Xk2y+PW5+/I3JtWPDO598eusH&#10;a8w/Stfz6YxJxnRm0QzhDIC11DCku1NV3eOYyjgZTp29PBx55nKP03k0I12zlMOhfbZWz7tJ8+XM&#10;vAOya9S1/NYdzzM711LAYv8RLF1z/ncr60Q6Zm8vX6fGnXhG9bq5jdXh1O6Ixj0QzAAAAAAAAAAA&#10;AAAAAAAAgPvhfCUX30nOvD69+OWvDNde/eLVm8dP/miS/zbJs5nN7Z1FM5KIZgCsp1Lp7ppFM5Jk&#10;nAynXrlcG6euLEczkq7uvsf8woOz13h2BS/2KE7sDmH0Hc4yj22sXaxYjmXsOsvdj6qVQMZSQGPt&#10;YMdyIGM1llH3lNwQzAAAAAAAAAAAAAAAAAAAgPvmzXPJ2TeSZLzy6ncNl371N+fqN87+iVT/ySST&#10;JEeSTNOp2aRvANZRw7AdzciYVDLZOHnmSm2c/KB73I5mzFYOV5CoZgPbXu6sz4MXex6TpfdnkYvl&#10;4+8U0NjbnsmO+Xn3P8+uMd7LJ3u3hMk9xjISwQwAAAAAAAAAAAAAAAAAALi/zs8n/76V8eYvnK7N&#10;X3ytrl0++leH1H+QykdJTqZqqyqzHetwTewGOKyWoxk9jklVJifPXKrhxFI0o7sq9y2a0UnSs5Mt&#10;rx/k+OVYxq77WTQr1jzT8vGLoMb+xy+HMVZ3XmMA85tdxDt2hzzWuXzPohiL5fL63UIaaxDMAAAA&#10;AAAAAAAAAAAAAACA++18JW8lSTqf//W+8OI3J1dy/a3JOPxgkv83Y59O1dZ8SneJZgCsZ1c0o7uq&#10;hkxO3R7NyP2MZsxDFYvoRa0Zeuj5Mavn2iuecfez7HX8TrTi7lavsxzP2D+W0bX79c441mx93O0+&#10;1/4M9iaYAQAAAAAAAAAAAAAAAAAAD8R8MvL3/5MkmV6oK5P3Twz/zydbt353VX4+3c+nM4pmABxM&#10;JXtHM+rYh/czmrEIXiyiFweNXSwHNlaPqe51ixNJ7nDNfY/vpeUikNFLyzWuPo9mVO+sr20RC+me&#10;xTGqdtbXjI7cjWAGAAAAAAAAAAAAAAAAAAA8SG+emy3PvD7d/PJXhssb/8bVr//17/9ap//7dJ5L&#10;p5KM29EM4QyAuxuG1DCsRDMmmZw8c6kyuTnfnp5FKar73uoMB4lj7GX12F3xjLXO2/Nx3H58rXVH&#10;d7pG3+W9nV12xTGWrlfrtj7ueO5e8/7vTjADAAAAAAAAAAAAAAAAAAAetDfPJWffSJLxg9/6ueHY&#10;69f78ttf+GOV/uNJJkmOpDOdxzMimgGwv93RjLFqcqQnpz73XmW4uRTTyDyecaDnauf24MVBj0/2&#10;jm7UWkNZRC3ucPzaQ1ucp5ID/GnpmoUxFsvl9V732lU7cYzF+mL7fSCYAQAAAAAAAAAAAAAAAAAA&#10;D8P5+QThtzLeeueZev+Xv1BXPn7lv+uxfipj3xirT6ZqK51Kp0QzAPZXyR7RjFffq9RyNKMOGs1Y&#10;RC0WwYuDxjNWoxhdtbRtnXPt3mdxfC/iE/u6060u4hn7XH358KX1rjVbHXf6qO9TLCMRzAAAAAAA&#10;AAAAAAAAAAAAgIfnfCVvJUk6r6c3v/LacO3kxs+l6oeH1L9O97Op2upOi2YArGEYUsOwO5qxcWyc&#10;PPPqZro/vZdoxmd98HZWAhfL79V6xYmu5VjHLGCx2LbeCGppufreGodvj2H52mtcOpnFMqp2lsvr&#10;6zdL9iWYAQAAAAAAAAAAAAAAAAAAD1XNfs4l2Xx73Lz1zcm13PiVYTr5gXT+SbpfqMqYSo/j+vOT&#10;AZ5mu6IZ43SoyfGtI6c+9+17jmYsBS9Woxd3PS63Ry2Wz7Vu8GI5UlFd6Zpty1pjWd1nOZ6xz/Hz&#10;6y6/3rmPtVofdx/jAT7L/QhmAAAAAAAAAAAAAAAAAADAo3C+kovvJMn0wnBlcvXU0fc3hue+1uP4&#10;1zo5nTEZqsfq1KiaAbCvSnZFM3LkxKcbpz73G+n+NGtGM/YKXhxoDEthjNXQRnWvH7yoReBiZfu+&#10;emm5CGT00nKNq++KdawENPa9fO8sq2Y/i/XP8LnuRTADAAAAAAAAAAAAAAAAAAAelTfPzZZnXp++&#10;9+V/a/jWb5z95Pq3XvnDGfOnUznWqUmS6XCQycoAT6thSA3DrmhGHTmxNTn1ufe6x2ln/2jGavBi&#10;sb6u1UjGrnjGWrGMnWtVMo9OdGo7orGfO11jrwDH7bvsimMsXa56vVzHnc+9bixkfYIZAAAAAAAA&#10;AAAAAAAAAADwKL15Ljn7RvJWxmv/8Ex9+59+ua7deuW/rqo/VMk0VceTTOdTjdeftQ3wlFqNZgwb&#10;xz+ZnHzlvYzjNH3naEbn9uDFQSxOtKyxcMIAACAASURBVB3IWB7T2tGNyt5xizWCF7ftuzjXmkfN&#10;mxyL5fJ6r3vpqp04xmJ9sf0+E8wAAAAAAAAAAAAAAAAAAIBH7XwlbyVJOq+nN7/ypeHq8SN/e6jh&#10;a+lxsyunKtmaz18WzgBYw3Y0o8dhOHrq1uTk2fe6e5pkz2jGImqxCF501fb6OsGL1X12H3cvwYjl&#10;eMY6x99pjGscP/8Ds9eputa4+t0+nwcQy0gEMwAAAAAAAAAAAAAAAAAA4JCYT2g+l2Tz7fHCx9+Y&#10;XM6H/9d048gPpfMrnZyuZKtm05KrZnOYhTMA9lDDTk6hMqTHcRiOPnNrcvylzR7Hzmo04zNer5Nd&#10;gY1d79U6xYnlM63uvDq6u4Ux1jn+9rd7fkjXvMzUO+trWdzz4i9ULf+1ejB/qgQzAAAAAAAAAAAA&#10;AAAAAADgMDlfycV3kmS6mSuT68fy6ydOfPi7qvNzSU6nZqGMns+IbtEMgD3VMKS7t8sKPY7DcOy5&#10;mxvHX7jQPY9mzBMX6fRy8GKxvo5Obtt3+Vzrnmdl9Nl5vK8GMNapbyzHM+6+/yKMsR3I6JX31hzx&#10;rljGrqGsfYYDEcwAAAAAAAAAAAAAAAAAAIDD5s1zs+WZ16cXvviV4dunf8uNT04d/z2p/JWMeaaT&#10;SmXsA8xjBngaVSo9jqlZtKG7x6GOv3BjOPL8xR7H+Q6zrkU+Q4Co51GIXolD1CIisd5Zsl4cY7Ff&#10;Z/cxy4GM5X3urpZ36ZV4xlrD3mPHxX3fUyxkPYIZAAAAAAAAAAAAAAAAAABwGL15Ljn7RpKMF1/+&#10;zcOFX/5Srv7a2T+Zof9EJUfS2UgyrZ25zQ9uVjLAY6yGpLtTwyyx0ON0MjnxwvXhyDPvz2Ma1d1d&#10;3dVV3VWp7tviF3vpzKMYS8tdx68dy9g14hwkeLE0kjW27bFL9g5kdK1RZVoOY6ze64FiIQcnmAEA&#10;AAAAAAAAAAAAAAAAAIfV+flE47cy3vyF07X5i6/V1Zuv/tWu4Ser6lYlJ5JsLeY0i2YA7K0q6XFM&#10;DUMnSWccJifPXBs2Tr3f4zQ1CzsctFKxHcbYK7CxCGgcYJS5PZZx0ODEwY7r5d16p8C0ONP+l6vb&#10;Xy9CGQ8wlpEIZgAAAAAAAAAAAAAAAAAAwOF2vpK3kiSd19Ob3/ul4drxjZ+tsX40ybvVea6Srfk8&#10;52rRDIC9DUN6HKuGodNJp4fJqbPXanLiWo9b1cOQTrq6q6t6neDFaiRjdzzjbsGIdR7VBwlOrO67&#10;RjRjKZBRK8NZfb338b2zXAQyFusHjoUcnGAGAAAAAAAAAAAAAAAAAAAcevOJ1+eSbL49bn78jcmV&#10;fPgvxnH4kUr+eZLT82hGL6YsP+IBAxxOlaVoRifpYeOZz71fk5PXepxWVWWpIXHXZ+nizUUgYzmW&#10;Ud379CpW31wENnppua7tkSwdv38so2v36+V4Rq/T6qg77LSIZjxgghkAAAAAAAAAAAAAAAAAAPC4&#10;OF/JxXeSZLo5XJlce2Z499azt36oUj/TyYtDMtbOVOUWzgDYw1I0o5eiGUMd+3A7mtHdNYs+7Pkc&#10;7cxCGXuefq1gxH5hjIMEJ1b33f/RvxzGqN7jvXUvvbjXmv/1eYgEMwAAAAAAAAAAAAAAAAAA4HHy&#10;5rnZ8szr04tf+spw7f0vffzRtRO/b0j+aifPjElSGXs+31k0A2APq9GMSk2eeeVSDUdvLEUzKrNq&#10;xt7RjKpUd7pqe/0zDWjfiMY6xy/W99m7b3+9iGesFcu4070u4hkPgWAGAAAAAAAAAAAAAAAAAAA8&#10;bt48l5x9I3kr45W/85vq6i9/PjcuPvdHK/Wnh+TYkEwqmYpmANzFcjRjHKuGSTZOvbpZdeSj7rGq&#10;ahbTmNn1HL1THKM/czBiEc24V2scOx/6IpCxfGe9zqW7Z/e4WK6+95BsPLQrAQAAAAAAAAAAAAAA&#10;AAAA98/5ynyWc3/47kvVsxf/zamzH7zbnT+aqmPVfatn8QzBDIC93B7N6I1TZy9u3bjwSvf0eNXQ&#10;8/hQV3f3LKORrspiubxee0UkDjqgA++/+HuwvLyz7VBGZrtX74Qy1rr66v3dKZ7xgA0P9WoAAAAA&#10;AAAAAAAAAAAAAMB9tD05ua+/+1Le/fk36urNs3+vevzxJJeTnEiyNZ8P/XBnMgM8RnZFMyZHx41T&#10;r1yoTG51920Vir5DGOJgsYzl064XutjfGudYCmTUSkpp9fXex/fOsmp3LKMfbptJMAMAAAAAAAAA&#10;AAAAAAAAAB5ri8nWSb6avvC9rw1XTxz7PyfT8Qc7/c3qPFfJVj/smcwAj4v5I3QlmjGdHH/pYnU+&#10;ze6iRSfp6k5XpauyWD+YXadbWl93wMtxjOXwxt0v2bX79XI8o9e5hTvd54FiIfeHYAYAAAAAAAAA&#10;AAAAAAAAADwRKvlqks23xwu3vjl5/8SR/+/TrU9+IFX/oJPnKzVW0kOl9p1UDfC0mfcmlqIZw3D0&#10;5CeTE2cu1HQ6nb27Kyuxq25RBw5G1NKyVrbtZzWwsV5sYzmMUb3He2tefTuOUZVH2WISzAAAAAAA&#10;AAAAAAAAAAAAgCfF+UouvpOceX26+d1fGT55/juvfselj79W6f+pktOpdHfGRz1MgMPstmjG8Zc3&#10;M52OqVSlurqrq9JVs1DGobB/7mI1krEcz1grlnGne13EMx4ywQwAAAAAAAAAAAAAAAAAAHiSvHku&#10;OftGkoy/8Zu/e/j6kS9uTTdP/sFxzH/VnWd7THX3OHRq7PTYOSyzvQEevXn3YVc04/jzH01OvHyh&#10;p1s926Pmy3SS7ocejKil5ZrXnT/pF4GM5Sd/rzv0qlk0Y/VeH1E0RDADAAAAAAAAAAAAAAAAAACe&#10;NOfnk5nfyvjtn/2uuvBrX8jNS8/95+n8pzXkSLo2esh0qNlMa9EMgCXzDkX3Iprx6WQ4/tzN4fiL&#10;F3u6la5UV3V1V1elHlEwYm29EsXoWTRjsW2tXsbqPS7HMx5qLGSHYAYAAAAAAAAAAAAAAAAAADyJ&#10;zlfyVpKkr3/rpXzr779R12698j90DT+Zyq2MOd6draFaNANgL530OFZl6B7HYXLihevD8Rcvdo+L&#10;yERn1ps41M/Prp1ARq12L9YZ+SKMsRzIWN72iAhmAAAAAAAAAAAAAAAAAADAE6vmP0m+mt783i8N&#10;145v/GxX/1gqF5M8011bQ6WGSolmACyZPz4XZYYex8nkxAvXJxvPXu5xrFSlururKv0IyxF3szqq&#10;3h3P6NrzqN2WAxm7zrXHtodIMAMAAAAAAAAAAAAAAAAAAJ54lXw1yebb4+bH35hc649+aRyHH0jy&#10;9SSne9pbSTJUapymhTMAZqoqPY6peRiiu4fJqZevDZPj17pn0Yx0d6qqD2k0YzmQsRrL2Dd3sXpL&#10;d4pnPAKCGQAAAAAAAAAAAAAAAAAA8DQ4X8nFd5JkullXJh9MPnx3PDb8rnT+QQ/1QndvjZ0eJvvP&#10;nwZ4mtSw08RId9JdGyfPXhly5MPusapq8f5sx8NiHsVYfr1s/1hG7hzIOATRDMEMAAAAAAAAAAAA&#10;AAAAAAB4Wrx5brE23cyVyY2jRz549qWjPz50/mZSp6vT3T0OlRo7Pfbq9GqAp9NSFKO7u1JDJs98&#10;7v3K5KPuae1sPzzRjK6keme5vN7rtC5W91mOZzziWEYimAEAAAAAAAAAAAAAAAAAAE+XRTTjzOvT&#10;b3/X9wy//t6rn37y4TM/lbH/fJJT1TV0ZxxqNlVaNANgplLp7nkcY6yqIRvPfOdmZePm7PUhimbM&#10;AxnLr5etnbtYBDJWtx0Ck0c9AAAAAAAAAAAAAAAAAAAA4CF7583kd/7Z5K30jf/tubp17XgyDv/4&#10;xAs3bnbld6S70rU1JENXUrUzt7qz/brmc6jXnne9SyXVVTWbgz7/76DHJxlqaYSrs7rXP9fs2F4a&#10;zr2cpJJ0zT6Z3vmE7m1My5/8wc+z83nMBlH39nuan6YWH/e9fDY9v4ftTyd1T+PZuY/lO7qHz3j+&#10;fbvn797iNIuvS+18Ae9lLFmMZXnLAcx/L4tP9TP8vrfvYv7Z3Ou/hSz+fdbSSA7873t7SFU1f/Dc&#10;21h6exS1/S080FC2v3KL31ZlO5rRVTVkcuTkzfGT68c7vVE1zLfXIjZx78+Bz6Br+4mUmsczFuu9&#10;zi92OZQxf8zuhDLu+ZtxX2086gEAAAAAAAAAAAAAAAAAAACPwPnKbCZ5+ual03Xz0un0d+Qvnj6x&#10;uVlVfyjJ8a6+NSSTsauTZLjH6ALAk2URy6juHquGI+PGqVc3t26892qnj+zENKr3P9cDsKioLL9e&#10;rK7butgJfty+/ZAYHvUAAAAAAAAAAAAAAAAAAACAR2V74nPn9fTmV14brp048r+k8nuSvtapE921&#10;JZQBsFsl2RXN2Di2NTlxZrM6W53F9q50d7ofejijeh7H6J31xbj3tTrc5XjGw7+VOxLMAAAAAAAA&#10;AAAAAAAAAACAp1rNfs4l2Xx73Pz4m5NrufHPhsnGv1udd9P9bHdm0YzxUY8V4HDZjmaM4zAcPfXJ&#10;5NgLFzOOnUVeolIPNTGxFMdYvF5YayA7I58td723x7ZHSDADAAAAAAAAAAAAAAAAAABIzldy8Z0k&#10;mV7IlcnV8cNf3aiNH0zyS+l+vru3xspDnfcNcJgtpSNmiYlxOgzHT388Ofr8xR63kqqqTqeqkofz&#10;/OyahTEWy+X1Xqd1sbrPcjzjEMUyEsEMAAAAAAAAAAAAAAAAAABg4c1zi7Xpe7k8uXy83tsYPvmR&#10;VP1sd71Q3eOjHB7AYVNJehaUqCTpcTpMTrxwfXLk9KWebi2CE91JpbvTD7CbMQ9kLL9eHet65+nb&#10;4xgPctz3SDADAAAAAAAAAAAAAAAAAADYsYhmnHl9+t5r3zv8xgtnr/9qvfv7Uv03UvVcJT326jRs&#10;gKfXIppRNctV9DhOJifPfDA5+tzlHreqqlLd3VW1krS4r7p2ljWPZyzWe51axmoUYxb7WLy4n0O9&#10;LwQzAAAAAAAAAAAAAAAAAACA3d48l5x9I0nGq9/x+nDixm+bXrty9D/qzl9I51SS9JhxNj88XbU6&#10;yxrg6TKPZtRONGNrMjn58rVh45mrPU5rHp/oVCoPIjq0esal111r5i4WgYyq27cfvl6GYAYAAAAA&#10;AAAAAAAAAAAAALCH8/PZ0W9lvPl3v1wf/coXc/Picz/d1T9dyakMmSyiGUml6gFMAAd4jKxGM9I9&#10;TE68fGWoYx92j1VV6Xk0o/s+hobmZ6qexzF6Z30xrv3PsTKc5XjGIW0ibTzqAQAAAAAAAAAAAAAA&#10;AAAAAIfU+cp8JnZf/9ZLlepO9V86deaDy0n9kQx9NMmt7ppUpWdzwdebmw3wJFqOZsyXNTn16vu5&#10;8RuTsacn59tTsxDFfOWzWUQydjYsjaezXjHjTmGMRTTjEBoe9QAAAAAAAAAAAAAAAAAAAIDDbHui&#10;dF9/9+W8+/O/ta5cOfq3xspPpIYbnTqR7ukslNGpyh4zrgGeHrdFM4YhGyfPXqrOx8vbs4hmfNbr&#10;zc+wCGdU76z3Oq2L5SFU7cQzFuuHlGAGAAAAAAAAAAAAAAAAAACwj8p2OOP1t3vzxW9OPugbP19j&#10;/WilL6TqRKq3uks0AyCr0YyxsnFsunHq1Ys19qf3NZqxGssYbx/H3Y/v2wMZi+F89pbHAyWYAQAA&#10;AAAAAAAAAAAAAAAArKmSN95JkulmXZlcqQ/+xVaNP5j0v+oxz6WylVS6U6IZwNNuVzRjnA61cXxr&#10;4+TZzRrH6W3RjHvRs1DG8utkJ57R65z2rte+x3E9JIIZAAAAAAAAAAAAAAAAAADA+t48t1ibbtbV&#10;yYf90b8ea/qDVcMvdPfznZ5WpXtMVbVoBvBUuy2aceTUpxsnzm6me+wsRTP64JGh5TBG9R7vrX2i&#10;noUzqnbWF4M/xAQzAAAAAAAAAAAAAAAAAACAg1mKZlysa5MPjx+7uFEf/3g6P5cxp7sz1rCYI54W&#10;zgCeZpUk3ZWqTk+H4egztzaOvnApYy/yFN2VSh/gWdkrkYzeHc9Yq3Vxp8stRzMOq27BDAAAAAAA&#10;AAAAAAAAAAAA4B4sohlnXp9eeO37hgtnvnj9kxMnv5b0/5zu57szVqXHsWvNqdsAT7hOku5xOkxO&#10;PH9jY+OZyxmnSVWqZ42hdaMZXTvLWoll9LqP3FmqY7ZcrD8uqgQzAAAAAAAAAAAAAAAAAACAe/Tm&#10;ueTsG0kyvn/2u4b3Nz+fjy6e/gNd9ec6fTpjkqqxO1WVx2gmNsD9VtvLStLjdDI58fKHk+Hk1R63&#10;ah6sWDwt931e1vIeS+trJ4ruFMdYxDMeA4IZAAAAAAAAAAAAAAAAAADAvTs/n1j9VsbrP/Nyvf/L&#10;X8i1b5z9U9X56XHI0eoeOtmOZghnAE+vyqxuUUknnR42Tr1ydVInP+xxWlWV7u7ZbncqWmQ7kNE1&#10;C2dUz9bX1p15oGMnkLG87bCbj3HjEQ8DAAAAAAAAAAAAAAAAAAB43J1fTAJP37x4um5ePJ18R/78&#10;88cvfNhD/cHqbCXZ6s5EMAN4us2fl1Wd7kqlNp555f3xxm8M3Z+eqhq6u6uq9n5W9k4oY/F6+8zz&#10;Fsf+Q7jDTotoxmE3D3sMj3ocAAAAAAAAAAAAAAAAAADAk2B7knXn9fTm9742XH3hlf+xu39/J9Ou&#10;HE8yHbtrZX+Ap1Cnqrpnz8Q6cvLVS5WNjxexjPn2TveucMYilrErmrH03vqXn8cx5vGJxyKUkczG&#10;OieYAQAAAAAAAAAAAAAAAAAA3Cc1+zmXJBk3v/O14YMTR3+mMv5EJZeTnKiqrZ39e8+zADz5Kstx&#10;jKpJjhw/c6k6n3aWoxmV7WhGr0Qyenc8Y63kRd/hufs4RDMWY5wvBTMAAAAAAAAAAAAAAAAAAID7&#10;6/x80vXm2+Pmx9+cXMtH/0dl/JFUbWbMM0m20qk1p3cDPLF2ohlj1ZHjWxtHX75Y03HayWx7uhYh&#10;i54/MrcDGUuxjF73cboUnNhef0wJZgAAAAAAAAAAAAAAAAAAAPff+UouvpMk0wt1dXI1N79eGX4o&#10;Q76e9OlUth71EAEepVqEMBbRjHE6DMef+WTj+MsXa7o1z1pUd3cl6eqlusVS56LXzQ/dKY6xiGcc&#10;ZovIx2IZwQwAAAAAAAAAAAAAAAAAAOBBefPcYm16IVcmV45Nvjnd6h9N6pfSeTbJtDqdSlXlDjO5&#10;AZ5cVYsH4HI047mbk2MvXso4TWoezZhnMbqS6tlPH6RxsRqcWF6/U0jjMFkdZ5VgBgAAAAAAAAAA&#10;AAAAAAAA8AAtohlnXp9ufvm3D1dffHXz+idHfzCdv5/kha6M6XSLZgBPs066u5J0T6eTyYkXrk82&#10;nr3c45jMIhmdpJL0cjiierZxX3WHvRbRjMNsJZSxiGcIZgAAAAAAAAAAAAAAAAAAAA/Wm+eSs28k&#10;yfj+F7403Hr5uY/6o6u/t5O/k+SZTsbqdPcsmjGfGA7w1Kh5tGKx7Ol0snHi5Q8mw/FrPY6V2cOx&#10;q3uWz5g/Jnud1sUiOLGIY8yDE4c+lLEPwQwAAAAAAAAAAAAAAAAAAODBO789MXt8/7u+e7j8hX/z&#10;1sfHjv/EWPlrQ+f57nTVLJqRIRHNAJ42NXsIVlUtChfDxsmzV4c6er17rEolXanZA7Ork32TF4sw&#10;xl6BjMclmrE8/sV6BDMAAAAAAAAAAAAAAAAAAICHZSmacfk7vjhcef835ebF5/5wD/VfJDmVMUll&#10;XEQzAJ42y9GM7k5qyMbJVy4PPXyc7prlMmaZi67ePyy0GsS4UzzjsLrTLZY/EwAAAAAAAAAAAAAA&#10;AAAAwMO0iGa8lfH6z7xU7//yF3LtG2f/s6r86R76VDpDKmPXbN54VfafEA7wBNkdzRirhklPTr56&#10;scb6JN2Vqp7HM9Y74V6BjMchmrEY42K5vN6djUc9PgAAAAAAAAAAAAAAAAAA4ClzvpJZB6NvXnqu&#10;bl56Lkn/uee/eOH9JH8kqWm6p10ZqmfRjO51Z4YDPP5WoxnDxrFpTrx8aevmxbNJNlLVna50uhYH&#10;rFqNYiyCE4v1w+5uY6zK8PBGAgAAAAAAAAAAAAAAAAAAsLA9EbqT9IV//lpd/fiVv570f5zuSTob&#10;6YxCGcDTalc0Y5wOw9FTn2wce+FSxnFMMotlVFXf+QS3RzMW2w+7RdhjMf7le5m/J5gBAAAAAAAA&#10;AAAAAAAAAAA8IpXtcMZX0xe+77Xh6smjf2us/veqcjOdI6lMu1PV6arccV44wJOqu6syj2YcP/3x&#10;5Njz7/e4tQhqdFVVsvJ87JXH5R7BicfSUgBEMAMAAAAAAAAAAAAAAAAAAHjEKvlqks23xwuffHPy&#10;QW78/XHM703ycSfHU5n2JJUxqX6cZ3oDHEzN4xCpWV2ox+kwOfHijY0jz17pcasW0YxOKj2PZiyH&#10;MRbHL+y17TBaHv9y5GNp7IIZAAAAAAAAAAAAAAAAAADAo3e+kovvJMn0wuTq5Npw/Z8N6d89jPl2&#10;OifT2epKJZWqiGYAT415FCNV1cksmjGcPPPBsHHqg+5p1Swo0aksdlw9we74xGF3py7SytgFMwAA&#10;AAAAAAAAAAAAAAAAgMPhzXOLtemFydXJ5brxL7fSP5bk19N5NrWIZiQZH9UgAR6+eTRjFsdIknRN&#10;Tp65muHoje6xFlGNeVGotwMZy+4UojhMFuNeDnwsb1simAEAAAAAAAAAAAAAAAAAABweK9GMD4fr&#10;vzbU1u9K8n+nczqVT7tnc8cz1J3PA/CEWUQxqqpnyyFHTpy9XBluzWMa3d1VySyaMTtoJzSxGtA4&#10;jO42xpX3BDMAAAAAAAAAAAAAAAAAAIDDZVc049rk/RPHvn2rb/1oqn8xnZdS2erKYzDzG+D+qmQR&#10;zUj3WDU50hunXrmU7q1d0YyqnWhG8njEMhZhj+7ZeBexj+XoxxLBDAAAAAAAAAAAAAAAAAAA4PBZ&#10;RDPOvD7d/O7vG268/IWrn06O/WiSn+nk+XS2Mj7SEQI8fFVJKj0PSXSPVRvHtzZOnb2YHsdOV6Vm&#10;7+4TnHhsLO5hhWAGAAAAAAAAAAAAAAAAAABwOL15Ljn7RpKMFz//2nCpv3Dt63/j+7+W5O+l82IP&#10;mWZM8hjPAwe4N7MIRlV1j9Nh2Dj1yeT4C5fS3alZIiNJddJ3Ck4cKsthj6rdkY87jF0wAwAAAAAA&#10;AAAAAAAAAAAAOLzOb0+UHj/4rWeHY7/j1/tXJ+/++2ONfzud06lMM3Snu1ItnQE8VWZ9jHT3dJgc&#10;f+HmZOOZK93TpCrd3VU1i2YcZquxjGV3CX0IZgAAAAAAAAAAAAAAAAAAAIfbIprxVsZb//ALdeJf&#10;/rbpB1eP/URV/eVOTqczpqozlmgG8PRYxCTmyx6nw+Tkyx8Ok5PXetyqWo5m9CF+Nu4VyViOaNyB&#10;YAYAAAAAAAAAAAAAAAAAAHD4na/krSRJ3/zlL9dHX/9iblx89o9X+q+k83xN0xlaNAN4qsyjGFVV&#10;nSSdHjZOvXI1w7EbPU4X0YzULD5xeJ+Ni0DGYn112x42HsKwAAAAAAAAAAAAAAAAAAAA7oNKMpsT&#10;/uG3Xqr5rOo/dursB1e787WMuVXVY481ZOhO32WmNcCTYima0d2VSh05efby1kfvTbrH44vti6jG&#10;obIaxajaN5SxMDzAYQEAAAAAAAAAAAAAAAAAANxn25Oo+8NvvVzv//Lnc+UbZ/9Mun86yYnuGqp6&#10;TFel+vBNDgd4EFaiGTVs9MbJM5fS/WknOzGNpLsPybNxEcbYK5CxxhA3HtCwAAAAAAAAAAAAAAAA&#10;AAAAHpBK0knSH106XR9dOp10/tILX7rY6f4PO9mq9LTHGjLMZ1336mxsgCfMrmjGWDU5Pt04/vKl&#10;rZubr2SyMWxHM6oORzBj9bF8p3jGHQwPYEgAAAAAAAAAAAAAAAAAAAAP2PaE6k7SF37ptbry8Zm/&#10;PK3+qXR3dzZSPc04n3ldfTgmiAM8YNvRjHE6DMee/WRy4qVLPW4l8yRFJZXOo30mLh7Ji0DGcixj&#10;zce1YAYAAAAAAAAAAAAAAAAAAPCYqmyHM76avvB9rw0fvPjK/1qT/FQq3Z1jqZ6mRTOAp8T8cdfd&#10;s/TEuDVMjj3/0XDk2cs9TpOqdHenUt2P8JlYtff2RTRjDYIZAAAAAAAAAAAAAAAAAADAY66SryZJ&#10;xguff2248vwrPzOmfn8lH3dyLOlpRtEM4ClRtfOTpMetycaJlz4cNk5e6x6r5tGMxfKRjXM5jrE9&#10;jPViGYlgBgAAAAAAAAAAAAAAAAAA8CQ4vz3Jerzw+deGD04c+bmh6keq80F1jqdEM4Cny6yJUdsl&#10;io0TL1+rTD5aimbUI4lmrF5uEc2oOkgvQzADAAAAAAAAAAAAAAAAAAB4QiyiGZtvjxc++cbkcl3/&#10;xQzDj42pD9J9ItVbohnAU2MnitHdXakhG6defb86t5a3Vx2gUvFZdc/CGIvl6nsHIJgBAAAAAAAA&#10;AAAAAAAAAAA8Oc5XcvGdJJleGK5Mrhzf+Bfd44+n6ko6J1M97e1oxiiaATzZdkUzxqphozdOvXqp&#10;urc6O9GMnnko47nt9SKeccBwh2AGAAAAAAAAAAAAAAAAAADwZHnz3Gx55vXp5nf/9uHaqaO/NGb6&#10;byf5V+mcquqtdFVysMnZAI+l1WjGxvGtyfEXL2Ucx8yTFamaLR+kRZBjOZCxWL+HWIdgBgAAAAAA&#10;AAAAAAAAAAAA8OR581xy9o1k8+1x85NvTq7VzW/0Rn44yTfTeSaZRzMe7PRwgENjlqao7nE6DMee&#10;uzU5evpyj1uLrd1VlQcZzag7RIoW0YwDEswAAAAAAAAAAAAAAAAAAACeTOcrufhOkkw3h6uTq+ON&#10;b01r+OF0/lW6n033VirJ+IjHCfCgVSXd6UolSY/TYXLixRvDxjNXe9yq+fvdSaX7wUUzluMY25c5&#10;eCwjEcwAAAAAAAAAAAAAAAAAmpTAtAAAIABJREFUAACeZG+eW6xNN4crkw/qw3f7SH6oh/qXqX42&#10;3dOdWdemXwNPsHk0YxGs6B6HjRMvfzAMx693d9U8mrGIZ9y363aW4hhLY1ks762X4YkNAAAAAAAA&#10;AAAAAAAAAAA84W6LZtz81vGTp/6dpP5pV55LZ5ok6aRMwQaeZPNoRlX1LJ6RYXLq7JXK5OPusaoq&#10;3V33NZpRuS3Wse0zXMLTGgAAAAAAAAAAAAAAAAAAePItRTPe6/cnF+vTG5PJra9V+p92cjrdW6kk&#10;3ZVM7s8kcYDDaBbFmC/HpIZsnDhzucZ82t1VVb0dzbgfVqMYy/GMz3ANwQwAAAAAAAAAAAAAAAAA&#10;AODpsIhmnHl9+u0v/fbh8vPfcX0y+eTHKvnHqTyfzlaqOhHNAJ4C3akakh6rNo5tTU6+/H6N4zhL&#10;WVR3el7W+GzXuC2QsbztMxDMAAAAAAAAAAAAAAAAAAAAnh5vnkvOvpEk43vf+VuGKy/+puvHTp36&#10;8XR+PsnpSo9JdTIVzQCeWDWPV3SPSQ3dvTUMR575ZDj+4vvpsVOp6nSqPls0YzmQsdd7n4FgBgAA&#10;AAAAAAAAAAAAAAAA8HQ5vz1Je/z25740/PrJ4ze+vvHuj3TV3+zk+aSnSXW6RTOAJ1rVMAtapLp7&#10;a5gcO31zMjl5rcfpPKjRPY9eHPxZuHrIcjzjMzQ4FgQzAAAAAAAAAAAAAAAAAACAp89SNOPK537L&#10;cOLl3za9duLIT6bz15O8kK5pSjQDeErU7JnYGYfJyTMfDMOx6z1Oq2bRjEpV7XOG3Tq7Axm73ttj&#10;2z0QzAAAAAAAAAAAAAAAAAAA+P/ZubdYO9P7vu+//7M2z6fhbJIzqlW41VgpMFP0xnJR2L0gUKAX&#10;he+CEL0qmgRVdbQby5bTokVo2QHSRJLhNm1jFHFbwIIKsW5aBJETGElVqI1TtI1TGzNoAnvkWqI0&#10;5Mxwn3iYIfd6/71Y3OQeShrNjMhZ3JufD0C+z7v2u9/15wWfu+cLPJl2RTNuPfNj4+bZfyE3j5/8&#10;bDr/Q1dOp3veVZ10JSWaAexfPVVqdHpKp2t27NzaGAdvdXdVVXd3kvTO4gd6sIexO57xEGIZiWAG&#10;AAAAAAAAAAAAAAAAAADwJNsVzdh6anWsv/Jsbr528rNV+a2unK5M86Q6XXejGcIZwD51P5pRqZHZ&#10;0bOvV+pO5140o6oq6fzgfXCnq/FgHOMd9jbeCcEMAAAAAAAAAAAAAAAAAADgybYTzfhapq3fWa31&#10;l5/Nzasnf6HSl5I6XekpVZ3uckQb2Nd2RTNqHJhmh56+lvk0JbkXzUj9oHf0IpSxO5pxL5Txg375&#10;nVt5aG8CAAAAAAAAAAAAAAAAAADYqy5Wkk6S3rq8unO6+xePnt16vXv6aJKt1CzprlR10g/v1DfA&#10;4+RuNKN7PsbB42/Oevv1+ZvXztZYqSTd6apOp+p774M7gYwHf/x9Hn+vBDMAAAAAAAAAAAAAAAAA&#10;AACSJLujGWcqqU7yV4+c3ZhX5xPp3rx74LuS0ckU4Qxgn6qkunt7zA6dulXT9tr29vXTVSPd3amq&#10;7u56MJrxYChjdzzje0U0fgiCGQAAAAAAAAAAAAAAAAAAAPfsjmasVqe70184emZjSupTI70xJaM6&#10;lVo8CLDv9JSdalAyH+PI01vj+u0D0/Tm8RqznWZGcm+Rxdb5/cIYDzmWkQhmAAAAAAAAAAAAAAAA&#10;AAAAPOB+NOP65TM7N7969Nz1mqbpk6Nro0eN3Itm9MM9BQ7wGOgkqdHdU6VSs6Pn1vrGt1e6p8NV&#10;o7u7qup+OOjBnfD7xTMekvFI3goAAAAAAAAAAAAAAAAAALCn3Tvg3dcvn6n1lz+QW1dPfHFU/sse&#10;faqmnlJ19yT4rgPjAPtJT5UanZ4qY2R29Nzr6WzvxDK6u7q7F4mhu1vhg4GMfjRb5MojeSsAAAAA&#10;AAAAAAAAAAAAAMCeV0kWx8CvX16tWpz6/sKRM1tTavpUJRudHt99OhxgH9kVzRizQ/OVw6uvz994&#10;/WyqRqU6leruTt3dJqsWf+6FMh7NFimYAQAAAAAAAAAAAAAAAAAA8H3dj2ZsXT5Tneru/OrRs1uV&#10;9CcX0Ywa6XmlZkueFeARuRvN6J6PcfDEmz3duTa/vX6mxkq6u2sRy1hEM3Z7hD0hwQwAAAAAAAAA&#10;AAAAAAAAAIC3dT+acf3yaiXpqnzx2JnN0VWfSE+bqVmnu1JjuaMCPCKVVCfp3h6zw0/f7J5vTHeu&#10;n6ox6+7uuz/fiWcsYhk710dAMAMAAAAAAAAAAAAAAAAAAOAHems0oxY3nz98Zuv6LPl093w7o6Z0&#10;j0Q0A9h/uqekRqenSqYxO7K6Mc1vr3TfOVY1urt3dsqupB5lLCOx0wIAAAAAAAAAAAAAAAAAALxD&#10;9w5+99bl1Xzz6y/Uxpvn/sZ85FeSOrSIZcx68YSj3MA+1FOlRndPSVIHjpxdr67b3V1Vo7tStRPK&#10;eISxjEQwAwAAAAAAAAAAAAAAAAAA4F2o3AtnnE9f/Vc/NDZPn/ty0r+cHoeSeaVrykilp8409VLH&#10;BXjY7kYz0lPV7OB8dvTM6+n5vKurUt2VSueR732CGQAAAAAAAAAAAAAAAAAAAO9aJeeTJNOVDz43&#10;1lef/dI08kvpcSjdI11TepQj3cC+dDea0b09xsqxO7PDq9fuBoKqOp1KdfcjjGa03RUAAAAAAAAA&#10;AAAAAAAAAOA9uVg7q+nKB58bG6fPfXka+aVUL6IZVVOSunuIHGBfqU4ld6MZB0+8sbJyYr2neVKV&#10;7u6qxeIRfbtgBgAAAAAAAAAAAAAAAAAAwHu2K5px9YPPjc3T576cHp9L+lBqWkQzxlhEM4QzgH2k&#10;MyU7W2D1qCOnr49x6HpP8/utjKo8mmhGC2YAAAAAAAAAAAAAAAAAAAD8UHZFM6588Lmxvnr2SzXq&#10;YqYcSvVI15SMunewHGBfGEl3qkbutjNqduyZ9aoDb3RPVVXd3ZV62JtfJynBDAAAAAAAAAAAAAAA&#10;AAAAgB/aA9GMtdPnvryIZvSh9DRSNaVHpdPLHBPg4ap0T6lR6e6qVFYOn7lWU7Y7uR/NSDrdD2n/&#10;W7xOMAMAAAAAAAAAAAAAAAAAAOBh+B7RjGR8LsmhdC+iGZXKNHWmSTgD2Dd66iziGFPlwKH57PDT&#10;1zLf7iRVqe6kUvUD3/MOvuneSjADAAAAAAAAAAAAAAAAAADgYXkgmrG+evZLNepi0odS00jXlIxK&#10;OeoN7C/dU6qqM81HHTr55uzQU9d62k4qSXcnqbvX9/oNufuyJCWYAQAAAAAAAAAAAAAAAAAA8FA9&#10;EM1YO33uyzXqYqYcSvdI1ZRKpfNDHBwHeHzUWOx73b1YTNtjHDp1c8yObnZPVVXp7s7dxXv8lrfc&#10;CWYAAAAAAAAAAAAAAAAAAAA8bN8jmpGMz6V6Ec3ou9GMaepMk3AGsOdVjdSoVFUv7jNmR1Y3q2e3&#10;dkUzkqq8t2jGzq9UkhLMAAAAAAAAAAAAAAAAAAAAeCQeiGasr579UlVdTHIwNS2iGWNUyrFvYP/o&#10;7qqq7qlTNcvKsXPX0rlz7/Pu+sFv+a63ZhHKuB/NsHMCAAAAAAAAAAAAAAAAAAA8Kg9EM9ZOP/Pl&#10;pH45nUOpXkQzOpWe+u1eA7BX1Kj70YyeqsaBXjl85vVFQiNVqe6qSudd7Hs7sYy6+yeCGQAAAAAA&#10;AAAAAAAAAAAAAI/UW6IZHxrrq+e+lB6fy9SH0j1SPaVHZRLNAPaH74pmHDx2Zxw4uZb5dlKp6u6u&#10;VLrfwb734COLeIZgBgAAAAAAAAAAAAAAAAAAwKP2XdGMs1+aRl1McjDdleopY9T3fwHAXtWdaT7G&#10;kdM3x8rRjZ7mSVXS3feub2sRyFhcR3YCGoIZAAAAAAAAAAAAAAAAAAAA74e3RDOeG5tvnPtyRv9K&#10;UoeTkfTiFHj3tLwZAR6SGpXurqqdtMU0ZkfObNY4eHPx+eLnbx/N2P1xvWUtmAEAAAAAAAAAAAAA&#10;AAAAAPB+2YlmfC3Tlb/zXN28euo3e4xfT0+nUpkypWuMeuvBcIC96X40ozpTp2rUyuHV9Zr6zs7n&#10;96IZ36Wz2At3rvWWz1bev38GAAAAAAAAAAAAAAAAAAAAi2hGJ0mvvfxsOvni0XNbqe5PZfRGukZK&#10;MQPYH2pUetqJY0yVlUPz2ZHVa9u3Xjub2WxU0p3cK2vs+s187/UimiGYAQAAAAAAAAAAAAAAAAAA&#10;8L5bRDOuX17dqWd88ciZzVGpT1T3RqpmSx4Q4KF5SzRjmo86ePz2bNq+Nr+9fqbGLNXdqarsXO9Z&#10;xDF29sz71whmAAAAAAAAAAAAAAAAAAAALFHvimZ8/viZzXTVJ9K1meqRKZVx93R4p972TQCPsZ1o&#10;RtKdaT7GoZO3ev7m5jS/dbLGrLu7qyrpdKor97a83Vtf37sXzAAAAAAAAAAAAAAAAAAAAFiKnU7G&#10;IppRSVfy+SPntqaa+tNJbWQ8EM0A2OOqRro7VRmzI6ubfeOVle750apxt5lRfX9/rOzaK99CMAMA&#10;AAAAAAAAAAAAAAAAAGBp7kczti6vVi9uvnj03Oasp+kT1WMjo8c0dY1RnU4td16A965GpadFFGNx&#10;nWXlyLm17ZtXVrr6YFXdj2Z0kqpde95btz/BDAAAAAAAAAAAAAAAAAAAgKW6H824fnm1anHz146d&#10;2exOf7KnbI5RyZTKiGgGsKe9JZrRU9XKgZ4dfnptfuvq2Z6tjLdEM+7tj7uvC4IZAAAAAAAAAAAA&#10;AAAAAAAAS3c/mrF1eXXn5vPHzm50uj6Rrq2MHtPUVaO6RDOAPW4nitHTVHXw2O0xf2ptfmdjNWOW&#10;JJ1UdaerUg/GMhLBDAAAAAAAAAAAAAAAAAAAgMfEg9GM7iRfOHJ263j19Oe78/oYNcuU6hHRDGDP&#10;qlHpqdPdi31smo/Z4adu9XRnc5punaya9SKW0Vnsdv1d+51gBgAAAAAAAAAAAAAAAAAAwGNjdzTj&#10;THWqk/zSsTMbJ1P1pzNlrUfPulNV1RHNAPaoGve3r546qa7ZkdWtvv6dA53pyCKa0VWVzmK3e8t+&#10;J5gBAAAAAAAAAAAAAAAAAADwWLkfzbh+ebUq3Uk+c/Tc5pTOn6nUWlVmd4+Pi2YAe1pPnarqnnrU&#10;GL1y7Oz6nRuvrHT6QFUtohl3N8XdxjKGBQAAAAAAAAAAAAAAAAAA4O3ca2D01uUztX7k2dw8evIX&#10;Kv1b6ZxOMk+lM92NZgDsUTUq3VNqVPc0VY1D85UjT6+l51OSqqS7qtL9lr1OMAMAAAAAAAAAAAAA&#10;AAAAAOCxdDeacT699ZOrY/2VZ3LjtZOfqe7fypTTmWrKEM0A9oeeOosuxnyMAydurxw4vtHTdlKV&#10;6v6uaIZgBgAAAAAAAAAAAAAAAAAAwGOrkvNJvpZp63fO1PrhZ3P75InP1Mj/mJpO9dTzjHRaNAPY&#10;N7qn+RhHVm+M2ZGtnuaVqqS7710jmAEAAAAAAAAAAAAAAAAAAPB4u1jJ15KcT2/91Jlx/dTTObZ6&#10;8Bc79fVKPZVkniSZRDOAvatGLZoYoxYf9DRmR57erBpvdHdVVbp7Ec+IYAYAAAAAAAAAAAAAAAAA&#10;AMAeUMn5JMl09ekfGd+u03dqe/pkJ7+bzql0tlPJNHUtd06A966q0lOnRvUinjHLypEz69Xz+d1o&#10;RndS6W7BDAAAAAAAAAAAAAAAAAAAgL3g4r0WxvSdD3xorJ84uLWy8uZHk/6HqZxK13xUZUon0c0A&#10;9qhR6amrRnVPU9XK4e3ZkdXX01MnqepFOkMwAwAAAAAAAAAAAAAAAAAAYK/YiWZcfXG6cvuPZ9f6&#10;jeuz2e2PJfndrj6WyvYQywD2sEpStTuaMR9j5djt2crRjZ7mSVWquwUzAAAAAAAAAAAAAAAAAAAA&#10;9pKLlbz6UpLMX6mt2bWDx65ne/pYVV7MlJOpbE/di2pGL3VSgPesqpJpsZd1esyOrF7PWLnRPa9U&#10;RTADAAAAAAAAAAAAAAAAAABgr7l0YXE9+/z8lQ//xFg7fnhre3vl00n+sLuPj6rte8/WckYE+GF1&#10;khrV6U4qdeDImY3qut3dJZgBAAAAAAAAAAAAAAAAAACwF126kJx7Ibn64nT1zsuzrdnmN+c1/nyS&#10;b3TneFLzVDJ1Up1e9rgA71ZVpaeuGtU9TVWzAz07/PRapvkkmAEAAAAAAAAAAAAAAAAAALBXXazk&#10;1ZeSZH51dm22WVvfmjL7c+n+RrqPVmdeSSW9+Atgj3kwmjEOHruzcuipNcEMAAAAAAAAAAAAAAAA&#10;AACAvezShZ3V/OpYm21m81tT5+NVuZbqw1WZd6qSiGYAe1ZPXUm6p/kYh0/dEswAAAAAAAAAAAAA&#10;AAAAAADY63ZHM2brs83ZjT/arnw8U22m70YzOrXMEQHeq1o0f1Lj7jbW0xDMAAAAAAAAAAAAAAAA&#10;AAAA2A92RzPG+mwz139vPstHU7WZ7kM70Yzq7mWOCfBeVFV66qpR3d0RzAAAAAAAAAAAAAAAAAAA&#10;ANgvHohmbOXG743Uv59Rt9M5WJV5p6o6ohnAnrM7miGYAQAAAAAAAAAAAAAAAAAAsJ/simZcGWuz&#10;a0cO/ONM+WySTnJgEc1IVUQzgL1nJ5ohmAEAAAAAAAAAAAAAAAAAALDf7EQzzj4/v/LhHx/rTz/z&#10;d7vrM+kknQM1MnWLZgB7l2AGAAAAAAAAAAAAAAAAAADAfnTpQnLuhSSZrvzzHxobZ87+do/p55Me&#10;PWXci2a0aAawt1SVYAYAAAAAAAAAAAAAAAAAAMC+dbF2VtOVDz43Nm49+9Wq8VcqOZJO1cjUSVVE&#10;M4C9RTADAAAAAAAAAAAAAAAAAABgP9uJZnwt05WvPldrL5/9bzv9V9I5kiRVadEMYK9ZWfYAAAAA&#10;AAAAAAAAAAAAAAAAPGIXK3d7GH3lnzxXSf7r0x+6OnrKX0yyWcnoSlWnu1JLnRXgHRjLHgAAAAAA&#10;AAAAAAAAAAAAAID3w/0Oxta3zuTGqyd/vUf+mySnUpkqi1hG3y1rADzOVpY9AAAAAAAAAAAAAAAA&#10;AAAAAO+rvvnaqRovb3cnnzu6ulVV/e8mvVFds1p0Nbp3FzYAHjOCGQAAAAAAAAAAAAAAAAAAAE+M&#10;StJJ0tcvr1Y6fTh3fml25sbxZPzbGXmtpxxY8pAAP9BY9gAAAAAAAAAAAAAAAAAAAAC8n2pn0de/&#10;vVo3Dp3OB9bu/Iep/tuZ5+mq2k4lVeldzwI8VlaWPQAAAAAAAAAAAAAAAAAAAADvt0rSyfn0d/71&#10;Hx13rh7cfu3cBz71L/3B71bm/W/VqLXuXllEMwAeP2PZAwAAAAAAAAAAAAAAAAAAALAMlZxPkkyv&#10;nfvAOHHtynRj5Ocy6v9M96mq2u6OZAbwWBLMAAAAAAAAAAAAAAAAAAAAeFJdrJ3VtPX0M+PNp565&#10;NZv1R1P9f3dPJ6pqOzuP1Pd5B8ASCGYAAAAAAAAAAAAAAAAAAAA8yXZFM179kQ+N1w8evNZ3Dn0s&#10;lT9K+kQl82nngaSXNCXAWwhmAAAAAAAAAAAAAAAAAAAAPOl2ohlXX5yu3H55tnFg7bWVWX1i6vzJ&#10;1H2kRubpVOrtXwPwfhHMAAAAAAAAAAAAAAAAAAAAYBHNePWlJJlfma3NXu/rfzhWpo+NqrVp6sM7&#10;0Yyp0lOllz0u8GQTzAAAAAAAAAAAAAAAAAAAAGDh0oWd1fxKrc/Wp5v/dGT62UpuZsrBnWhGkohm&#10;AMskmAEAAAAAAAAAAAAAAAAAAMB9u6MZY312rW7+ozGrT0zpO5lyoJIpHbkMYKkEMwAAAAAAAAAA&#10;AAAAAAAAAHirB6IZa339H47kP+7KSiWjK1OSmio9RToDeP8JZgAAAAAAAAAAAAAAAAAAAPDdHohm&#10;rB89+D8n+WynD816Ec0YnUotcUbgiSWYAQAAAAAAAAAAAAAAAAAAwPe2E804+/z8yoc/MjbeOPe3&#10;kvH5rhxPJ1Ol06mp0ssdFHjSCGYAAAAAAAAAAAAAAAAAAADw/V26kJx7Iflapitffa5uvnbib1Tl&#10;r1XleHWmVHqIZgDvs5VlDwAAAAAAAAAAAAAAAAAAAMBj7mIlix5Gr7/8bJL89SNnNs92+s9W1frU&#10;GbkbzRidWuqswBNhLHsAAAAAAAAAAAAAAAAAAAAA9oJFB2Pr8mqtHX42N4+d/EuV+u8zz6mqzHee&#10;mmpR1gB4lFaWPQAAAAAAAAAAAAAAAAAAAAB7yPn09Z9aHbWeaWzf/uyR27fOZKp/o0bWq7MyVXqq&#10;9Oi7hQ2AR2AsewAAAAAAAAAAAAAAAAAAAAD2ikrOJ0mmradWx/WTT2V+a+PjGflfu3OqK9s7oYwp&#10;6WVOCuxvghkAAAAAAAAAAAAAAAAAAAC8cxdrZzVd++f+xbFxevXNO7ODn66qF7tz8l40o5JpmXMC&#10;+5pgBgAAAAAAAAAAAAAAAAAAAO/OTjTj6ovTq3f+v9nWtL6x3dOfrZr+3+4c78p2FtGMXu6gwH4l&#10;mAEAAAAAAAAAAAAAAAAAAMC7d7GSV19Kkvmr49psq25crT7ws1V5pZOjGZmnU4mD7cDDZ18BAAAA&#10;AAAAAAAAAAAAAADgvbl0YWc1vzpbn62NzX82n41/r6asV/fhGpmPu9EMgIdJMAMAAAAAAAAAAAAA&#10;AAAAAID3blc048pYm21OWy+l+henrjczZWVemZY5HrA/CWYAAAAAAAAAAAAAAAAAAADww9kVzbg6&#10;1mbrRw/+g5H8Qior1RlTpbtSlVrmlMA+IpgBAAAAAAAAAAAAAAAAAADAD28nmnH2+fmVD39krK+e&#10;+7up/lzShyrp6vRyBwT2E8EMAAAAAAAAAAAAAAAAAAAAHo5LF5JzLyTJdOWDz431W8/85qjxa+k+&#10;1ZWpOt1JiWcAPyzBDAAAAAAAAAAAAAAAAAAAAB6ei7W4fi3Tla8+VzdePfGfp8ZfT+epTqbKIprR&#10;ohnAD2Fl2QMAAAAAAAAAAAAAAAAAAACwz1ysZNHD6PWXn02Sv3rkzMYzVfkz3bVeySy1iGZUpZY6&#10;K7AnjWUPAAAAAAAAAAAAAAAAAAAAwH606GBsXV6ttcPP5M6R459J+qtJTvfIvLszklQvyhoA74Zg&#10;BgAAAAAAAAAAAAAAAAAAAI/O+fT1nzozbpx4OsfvHP657v7fe+oTNWp7SleStGgG8C4JZgAAAAAA&#10;AAAAAAAAAAAAAPCIVHI+STJd/cAHxysn+ubR3P7YqPrDnvpYjdrupEaSEs0A3gXBDAAAAAAAAAAA&#10;AAAAAAAAAB6di7W4Xn1xunznG7NXxp31O/OVP5fkcqYcS2Xe1bXUGYE9RzADAAAAAAAAAAAAAAAA&#10;AACAR+tiJa++lCTzV2brs63ZxjdrzD41JWtJDiU17+qqTi95UmCPEMwAAAAAAAAAAAAAAAAAAADg&#10;0bt0YWc1vzpbm61l8/drNv2FdM+7+0Cnpk5EM4B3RDADAAAAAAAAAAAAAAAAAACA98fuaMZYn20c&#10;Ovj17v65qlR1Zl0tmgG8I4IZAAAAAAAAAAAAAAAAAAAAvH92ohlnn59f+fBPjI0zz/52qv7TrhxK&#10;VzrprlSLZgBvQzADAAAAAAAAAAAAAAAAAACA99elC8m5F5JkuvLB58bNoyd/Y6T/i6RPVWWqTld1&#10;lWgG8H0IZgAAAAAAAAAAAAAAAAAAAPD+u1iL69cyrV95JjdePfmFVP5muk91ZaquThLRDOB7WVn2&#10;AAAAAAAAAAAAAAAAAAAAADyhLlaSzlbOVP+b6YMHti+OOzfPje6fnkat15SVSjrpJLXsaYHHyFj2&#10;AAAAAAAAAAAAAAAAAAAAADzhzqev/+SZcfPE6fzItds/k6qv19RP9ejtrlR19bJHBB4vghkAAAAA&#10;AAAAAAAAAAAAAAAsUSXnkyTTdz74o+OPnj22PZvl0536f6pzItXbndS9ZwEimAEAAAAAAAAAAAAA&#10;AAAAAMCyXbwbwrj64vTN+R/Prk03ro2uT1fXn3TnSKrn96IZvcQ5gceGYAYAAAAAAAAAAAAAAAAA&#10;AADLd7GSV19KkvkrY222Nq7/8fbIf1Cpm+k60JUpyU42A3jCCWYAAAAAAAAAAAAAAAAAAADweLh0&#10;YWc1vzJbm23m+u/1mD6VdCU962TKIpnRyxsSeBwIZgAAAAAAAAAAAAAAAAAAAPD42BXNuDrWZxuH&#10;D329q/5idR2sZFRnSqoW3QzgSSWYAQAAAAAAAAAAAAAAAAAAwONlJ5px9vn5lR/7yNh445m/lVGf&#10;T+dIkqTS6VSSXt6QwDIJZgAAAAAAAAAAAAAAAAAAAPD4uXQhOfdC8pVMV776oVp/+dx/lcpvdOXU&#10;1D1PJYloBjypBDMAAAAAAAAAAAAAAAAAAAB4PF2s5KXFcnO2mtsnjv9yVb4yUk8n2b4bzUhKNAOe&#10;NIIZAAAAAAAAAAAAAAAAAAAAPN7Op2/99Klx49TTObZ68BdT/b+k+1SS7WQnm9GiGfAEEcwAAAAA&#10;AAAAAAAAAAAAAADgMVbJ+STJdPXpHxnfrtN3st0fT+WldI6nsp1OpWq5YwLvK8EMAAAAAAAAAAAA&#10;AAAAAAAAHm8X78Uwpu984ENj7dwzW3dm00e78u10jnZl3p1KpZPuZY4KvD8EMwAAAAAAAAAAAAAA&#10;AAAAAHj87YpmXP3gj43rhw7/SdX4eKc3KzmYyjzdlaq3ewuwTwhmAAAAAAAAAAAAAAAAAAAAsDfs&#10;RDOuvjhdffMbs/Vs/f4ss892d6d7pVJTkup0L3VO4JETzAAAAAAAAAAAAAAAAAAAAGDvuFjJqy8l&#10;yfzKWJtdOzr7nUp/LsmBKV3pdFVVSjQD9jPBDAAAAAAAAAAAAAAAAAAAAPaWSxcW17PPz698+CNj&#10;/c1nv1Sj/rNKjndlSi+yGamIZsA+JZgBAAAAAAAAAAAAAAAAAADA3nPpQnLuheQrma589blaf/nc&#10;r3XVb1byVCrze8+JZsA2UYMUAAAgAElEQVS+JJgBAAAAAAAAAAAAAAAAAADA3nSxkpcWy83Zmbxx&#10;9Nh/lO7fTud0Ktvpe7kM0QzYZwQzAAAAAAAAAAAAAAAAAAAA2NvOp2/99KlxfWU786Ozz/TI/5Ep&#10;J1PZTlKpJKIZsK8IZgAAAAAAAAAAAAAAAAAAALCHVXI+ydUXp2s3/mi2eXtrc+rxs6m8nORYV+bp&#10;e9EMYJ8QzAAAAAAAAAAAAAAAAAAAAGBvu1jJqy8lyfxq1mZb2fpWTfmZdNaSPlTJlJbMgP1EMAMA&#10;AAAAAAAAAAAAAAAAAIC979KFndX8ymxttja7/gc9y2crtT2lZ5VMyxwPeLgEMwAAAAAAAAAAAAAA&#10;AAAAANgf3hLNWJ9tXDv491P1l6rq8N3Pe0mTAQ+ZYAYAAAAAAAAAAAAAAAAAAAD7x04043f/tfmV&#10;f/Djtf7yua+k8qudnOpkWu5wwMOysuwBAAAAAAAAAAAAAAAAAAAA4KG6dCFJJ0k2v7mafKB/7dTh&#10;K+eq69+ZkvVy1h72vLHsAQAAAAAAAAAAAAAAAAAAAOAR6VuvnarNo2fyz/6Vn/xPUvl7lZxOsr37&#10;mWUNB7x3ghkAAAAAAAAAAAAAAAAAAADsQ7W4nE/f+pdPjZOX/+l0Z3bwM5X84yQnksyTVKYkohmw&#10;5whmAAAAAAAAAAAAAAAAAAAAsE9Vcj7J1RenzfXfn21N6xvb85VPJvl2ksOVzFM7ZQ1gLxHMAAAA&#10;AAAAAAAAAAAAAAAAYP+6WMmrLyXJ/NVxbbY1Nr6Z+fQzndxM52BVpnQqSS95UuBdEMwAAAAAAAAA&#10;AAAAAAAAAABgf7t0YWc1v7qyNls/fuj/qll+vkdm3T2qMiVZpDOAPUEwAwAAAAAAAAAAAAAAAAAA&#10;gP1vJ5px9vn5lT/1kbF269zfS+dXkjqSJJnSqVQimgF7gWAGAAAAAAAAAAAAAAAAAAAAT4ZLF5Jz&#10;LyRfyXTlq8/V+jfO/UYqf7OTkxmZp9NJKpNoBjzuBDMAAAAAAAAAAAAAAAAAAAB4clys5KXFcutb&#10;Z3Jz8+jnMuV/SvLU3WjG4iS+aAY81gQzAAAAAAAAAAAAAAAAAAAAeBL1zddO1fXDT+WN02/+fKr+&#10;UXefTGU73bXs4YC3J5gBAAAAAAAAAAAAAAAAAADAE+ZuD+N8+tpP/Oi42cffGLPZpyr1cpJjqZqn&#10;Ukl6mVMC359gBgAAAAAAAAAAAAAAAAAAAE+gSs4nufridPXmN2bX5huvpPPpdG2kc7AqU/peNEM4&#10;Ax4zghkAAAAAAAAAAAAAAAAAAAA8mS5W8upLSTJ/ZbY2Wz928A9G+jOpdHdGVaYkteQpge9BMAMA&#10;AAAAAAAAAAAAAAAAAIAn16ULi+vZ5+ev/KkfH9duP/P3k/rLnT5694nOIprRS5oQ+B4EMwAAAAAA&#10;AAAAAAAAAAAAAHiyXbqQnHsh+VqmV776obrx6on/LjV+vTunkp4nSVo0Ax4nK8seAAAAAAAAAAAA&#10;AAAAAAAAAJbu4r0eRq9/49nUoe2/fPTEjWfS9adTWcv98/mdpJY1JrAwlj0AAAAAAAAAAAAAAAAA&#10;AAAAPB4WHYyty6t1fbqTN566/dmq/G/pnEhlOy2UAY8LwQwAAAAAAAAAAAAAAAAAAADY7fkX+9qZ&#10;b8xu3rj9xjSf/kI630znWCrzLKoavewR4UknmAEAAAAAAAAAAAAAAAAAAAD3VPLCS0kyv5qN2frs&#10;5rfn1Z9K9Va6D1YyJSmn9WG5/BcEAAAAAAAAAAAAAAAAAACA3S5d2FnNr6yszzbHjX9S6c+k0t0Z&#10;6UxJklrahPDEE8wAAAAAAAAAAAAAAAAAAACAB+2OZszWZzfq9u+k6gupHK9UJ0l6adPBE08wAwAA&#10;AAAAAAAAAAAA/n927v/Hsvu+7/vrfe7s99XOUuLSVOKNW0RUgKWKphAJbx0YGLRV0DT5qQjmj2gT&#10;1w4jWaojdOAGThobQWC5SI0adlG0ipOxnSapkwZWyjWchEgtw7CbmTSKRFHmsubMiLuzs19nOfe8&#10;+8PMMk5Ki5zhcu/s7OMBLM8lMOdzX+fM/PwEAAAAeDcPohkrl6bX33gqdzbO/XRV/VxXn08yTc10&#10;HTzR5mY9AAAAAAAAAAAAAAAAAAAAAA6t5cUknZtJ5Y+/1Tk1fvHU3VsfT+dPdHI9ybEkSadTEhrw&#10;qAyzHgAAAAAAAAAAAAAAAAAAAACH3kL65vd9bLg1t5O3J8dfqs5vVXI26WnyTiqjZzsSnhyCGQAA&#10;AAAAAAAAAAAAAAAAAPAdVbKQZH1lvHbn65Pb4+aNTv0XSdZTdTLJbjQDeGQEMwAAAAAAAAAAAAAA&#10;AAAAAOC9LFWysZok07Xh2uT6cPO1HvuljLmfZC7pMZ1K0rMdCk8GwQwAAAAAAAAAAAAAAAAAAAB4&#10;P5YXH3yark02J5tnjv9ahvw36T6ZsZJKi2bAoyGYAQAAAAAAAAAAAAAAAAAAAO/Xg2jG1uXp+idf&#10;HG7c+66/mcqXMuRcOmPqnViGaAZ8iAQzAAAAAAAAAAAAAAAAAAAAYD+WF5Pti8lSemv9Qu7cPPPj&#10;XfVLqZyr1DRJzXoiHHWCGQAAAAAAAAAAAAAAAAAAALBfV5Ikffer83Xr5FO5f277s53+Z50+V6md&#10;7lSS3vsHPGSCGQAAAAAAAAAAAAAAAAAAALBvtXtZSF9/4XuG233mXuaGH+ju18YeT1dl2t2llgEf&#10;DsEMAAAAAAAAAAAAAAAAAAAAOJBKFpKsr4wbd16b3BhvvjGkf7Cq7o2duaoaa7esoZsBD5lgBgAA&#10;AAAAAAAAAAAAAAAAABzUUiUbq0kyXRtuTK6fPvkb3fWFSs9lL5bRLZoBD5tgBgAAAAAAAAAAAAAA&#10;AAAAAHwQy4u71wuXpmuffGG4e/Yj/9uQ/NV0ziUZk+5ENAMeJsEMAAAAAAAAAAAAAAAAAAAA+KCW&#10;F5Nnnk+uZNxcezZ3rp36qU6+3N3nhxqm3e+0MkQz4CEQzAAAAAAAAAAAAAAAAAAAAICHYamSK8nN&#10;X3m6bp18KuP2jR+pqn8y9viRoYadJDXriXBUCGYAAAAAAAAAAAAAAAAAAADAw7SQvvZ9/+5w86mP&#10;bU/mjv3ZVL7Z6dNJpulU0j3rifC4E8wAAAAAAAAAAAAAAAAAAACAh6aShSTrK+Pa29+avDXeeLOG&#10;uT/b6dvpHE9lTFelZr0THm+CGQAAAAAAAAAAAAAAAAAAAPAwLVWysZok07Xh+mTz5OS3q/Jfp3ou&#10;nUqlZz0RHneCGQAAAAAAAAAAAAAAAAAAAPCwLS/uXi9cmq4998Jw58z8303qryY5k2RM0rIZcHCC&#10;GQAAAAAAAAAAAAAAAAAAAPBhWF5Mnnk+uZJx881nc2fr9E+m8ovpnK/0NJWq7NYzgP2Zm/UAAAAA&#10;AAAAAAAAAAAAAAAAOLKWKknnZp6uuT91uyfzm58/sXX8u7vreyu11em5IUknqRlPhcfJMOsBAAAA&#10;AAAAAAAAAAAAAAAAcOQtpK+/8D3D7T5zryf1X3VytTunkkzHiGXAfglmAAAAAAAAAAAAAAAAAAAA&#10;wIeqkoUk6yvjxp3XJpvjrTdS+YFU3+7qY5WMSaqTnvFQeGwIZgAAAAAAAAAAAAAAAAAAAMCHbamS&#10;jdUkma4Pm5Mbp479ejL+aHWdrKS6uyupiGbA+yKYAQAAAAAAAAAAAAAAAAAAAI/C8uLudevydO25&#10;F4fN7WeX0/lSd3+kqqbjv05liGbAexDMAAAAAAAAAAAAAAAAAAAAgEdleTHZvpgspbdOX8j22ZN/&#10;pSp/t8d+aqjsjEm1Xga8J8EMAAAAAAAAAAAAAAAAAAAAeJSuJFlI3/3U/HB7bicnzt5+KZXfTHK2&#10;kmmnKknv/QPehWAGAAAAAAAAAAAAAAAAAAAAPFKVLCRZXxk3bn9rsn5vvN1D/5mxe72qTgzJNJ1S&#10;y4Dfn2AGAAAAAAAAAAAAAAAAAAAAPGpLlWysJsn0zdyc3Dh14tVJDS/1OI5jZ5JKV6eS6GbAuxDM&#10;AAAAAAAAAAAAAAAAAAAAgFlYXty9Xrg0XX/uxeH69oVfreofq8qZdLorPUY0A96NYAYAAAAAAAAA&#10;AAAAAAAAAADMyvJi8szzyd/KuPb3P1Gb33z2Z6vys50+V8l0+NepDNEM+D0EMwAAAAAAAAAAAAAA&#10;AAAAAGCWlipZ3f24NXch2yfPfDFVV7p7vis76ZRaBvybBDMAAAAAAAAAAAAAAAAAAADgMFhI3/1T&#10;88PtyU5OJj+YyqvVOZ3KtDuVRDcD9ghmAAAAAAAAAAAAAAAAAAAAwMxVspBkfWXcuPfqZH24vV7D&#10;3H85Vt/s7mNDZRxFM+AdghkAAAAAAAAAAAAAAAAAAABwGCxVsrGaJNM3h83J5snJbw8ZfrSqjnd3&#10;hkqnUy2aAYIZAAAAAAAAAAAAAAAAAAAAcGgsL+5ety5P1557Ydjcfma5Uj+Z5FySMZUHxQzRDJ5o&#10;ghkAAAAAAAAAAAAAAAAAAABwmCwvJtsXk6X0zfWnc3fz1E9kqL/X3fOd7KRSs54IsyaYAQAAAAAA&#10;AAAAAAAAAAAAAIfNlSRJ3/nqfN0++VTmJvdfqtRvVudskmknlaRnORFmSTADAAAAAAAAAAAAAAAA&#10;AAAADp3avSykv/293zNcO3H61jDZ+cGuvJXk+JCMYz/4IXjyCGYAAAAAAAAAAAAAAAAAAADAoVTJ&#10;QpL1lfHN7W9Nrp069a+GoT6fziTJUNUtGsCTyt8+AAAAAAAAAAAAAAAAAAAAHFZLlWysJhcuTdc+&#10;8eJw/e4z/3Cs/svdfbbGGru7a9YbYQYEMwAAAAAAAAAAAAAAAAAAAOAwW15Mnnk++VsZ1/7+H67b&#10;bzzzP1TVcqfPV9U0SaWT7P4HngiCGQAAAAAAAAAAAAAAAAAAAHDYLVWyuvvxzk5nMjf/2VR9Ncm5&#10;JDtjkqRmNg8eNcEMAAAAAAAAAAAAAAAAAAAAeFxcWunNP/xbk2vj2v3JkD8zdr/Z3SeHypixZ70O&#10;HhnBDAAAAAAAAAAAAAAAAAAAAHgsVPL8apJM3xzemlzL7W9NangpQ03HzlBV3ZWqLuUMjjzBDAAA&#10;AAAAAAAAAAAAAAAAAHhcLC8++DRdm2xOrm8e+9Xq/FhVn04yVqeTRDSDo04wAwAAAAAAAAAAAAAA&#10;AAAAAB4nD6IZr1yerr38Qm29fv7nKsOXO30+ybQ7lYhmcLQJZgAAAAAAAAAAAAAAAAAAAMDjZnkx&#10;uXoxSXJn7nym9za/WF2vdPe5qt55EM2Ao0owAwAAAAAAAAAAAAAAAAAAAB5XC+kb/+kfGLbOP7W9&#10;0zs/MAx5PZ2TVRm7UtXVs54IHwbBDAAAAAAAAAAAAAAAAAAAAHgsVbKQZH1lXN95fXJzcu/1cZrP&#10;pmrsylCdsVs0g6NJMAMAAAAAAAAAAAAAAAAAAAAeV0uVbKwmyXR9cmNyZ9j+tR77L9WYM+nuqnQ6&#10;Ec3gqBHMAAAAAAAAAAAAAAAAAAAAgMfZ8uLudeXSdPONj2Z7a/5nUvW/pDKfMdMeUrMdCA+fP2oA&#10;AAAAAAAAAAAAAAAAAAA4EjpJ6uk/8bv9zNlrx3d2tv5GdV9OZau756qqk6Sr36U1UKlOd6Wqu7qq&#10;qw/WJOhK15jaPTSd/Z5Tyd5dlarK2J2hDtZHGLszdKVTXUOnx32dU6mkutNV6aT3nqjybu/wO5/U&#10;la7+Pe/3gM2H7vTetKqk+wDnPLhv9+l698n2bUiSTsaqYah3fmcH0OPYe2e877+Z4SBfBAAAAAAA&#10;AAAAAAAAAAAAABxCC+lvf+/Hh2vH79+fe3v6Q0neSOdUVU37gAEMOIwEMwAAAAAAAAAAAAAAAAAA&#10;AOBIqGQhyfrK+Ob9r0/eOnbnd7r7pVR2ujPpSnelqqtnvRQ+KMEMAAAAAAAAAAAAAAAAAAAAOCqW&#10;KtlYTZLp2tyNyY2t47/W1X856TNDMva4G82Y9Uz4oAQzAAAAAAAAAAAAAAAAAAAA4ChZXty9vnJ5&#10;uvbyi3X3Wx/9mar8rz32/FCZJkmN1dXVs5wJH4RgBgAAAAAAAAAAAAAAAAAAABw1y4vJ1YtJkrtv&#10;dz5+/e0vVOXXk5yrzk6na7YD4YMRzAAAAAAAAAAAAAAAAAAAAICj6tJKf/uPrEy+fu7+TmXyA+m8&#10;2d0nq2rs7uqxetYT4SAEMwAAAAAAAAAAAAAAAAAAAOBIquT51SSZXj1xY3J9uPXaOAw/XFU1dqqq&#10;upKqFs3g8SOYAQAAAAAAAAAAAAAAAAAAAEfV8uKDT9O1yfXJ3dz9Sjr/XaXnk4yV9DjDeXBQghkA&#10;AAAAAAAAAAAAAAAAAABwlD2IZqxcmt5446lsXzv11yv1Cz32fKqn1anq9GxHwv7UrAcAAAAAAAAA&#10;AAAAAAAAAAAAj0InSV34zGv98frame0zZ34hXZ9K9e2umtSY7iFV3dVVXX2wJkFXusZUkkqls99z&#10;Ktm7q1JVGbsz1MH6CGN3hq50qmvo9LivcyqVVHe6Kp303hNVep97avem/j3v94DNh96Nm+y+naT7&#10;AOc8uG/36Xr3yfZtSJJOxqphqHd+ZwfQ49h7Z7zvv5nhIF8EAAAAAAAAAAAAAAAAAAAAPIYW0ht/&#10;7N8Z1j86fzvT/GCS66nheHWPPaT2ohpw6AlmAAAAAAAAAAAAAAAAAAAAwBOhkoUk6yvjm9PfmWye&#10;PfEvU/lixp4kVd3pjHs/B4ecYAYAAAAAAAAAAAAAAAAAAAA8KZYq2VhNti5P1z75wrB577v+ztj9&#10;pXTODp0xQ5Ke9Uh4b4IZAAAAAAAAAAAAAAAAAAAA8CRZXky2LyZL6a3TT+femTM/MVb+QafPVde0&#10;q6OawWEnmAEAAAAAAAAAAAAAAAAAAABPmitJFtJ3/7354fbcND03/XxVfa27T1dqWmNVl2oGh5dg&#10;BgAAAAAAAAAAAAAAAAAAADxxKllIsr4yXrv76uTmeHejenwpyf105lIZa2zRDA4twQwAAAAAAAAA&#10;AAAAAAAAAAB4Ei1VsrGaJNO14cbk+o0Tv5Gqv9DVp9PdPVQniWgGh5FgBgAAAAAAAAAAAAAAAAAA&#10;ADyplhd3r69cnq69/GLdeuPCz6eGn+vUfHVPq1OzHQjvTjADAAAAAAAAAAAAAAAAAAAAnmTLi8nV&#10;i0mSO8eeytzk3NJQ/U/TdS7ZjWZ0pbvSM14K7xDMAAAAAAAAAAAAAAAAAAAAAJKF9OZnnh6uHb9/&#10;Pz35c0neSNeJJGONqVnPg99LMAMAAAAAAAAAAAAAAAAAAACeeJUsJFlfGd+8//XJ9dNzr6Xyw0lX&#10;d6qHdHWqKz3rpZAIZgAAAAAAAAAAAAAAAAAAAABJslTJxmpy4dJ07ZMvDHfOnPs/K/nxSs5VZ0yS&#10;6hbN4FAQzAAAAAAAAAAAAAAAAAAAAAB2LS8mzzyfXMm4ufZs7mye+akkv9DJfJKddM16ISRJ/CUC&#10;AAAAAAAAAAAAAAAAAAAA/5ZOknrq+7/a8x+7df5EHf+ldJ5L5U46kx7S1e/eLOhK15hKUql0fp+f&#10;+31VsndXpaoydmeog/URxu4MXelU19DpcV/nVCqp7nRVOum9J6p9l0Nq96ZOVXd1VdcBmw/d6b1p&#10;VUn3Ac55cN/u0/Xuk+3bkCSdjFXDUO/8zg6gx7H3znjffzPDQb4IAAAAAAAAAAAAAAAAAAAAOOIu&#10;rfT1Z785uT1sb3bGH0rldrqOpTLWmOrarWrALAhmAAAAAAAAAAAAAAAAAAAAAP+WSp5fTZLpxmRr&#10;cmPzxG91spTq40m6h3R114xH8gQTzAAAAAAAAAAAAAAAAAAAAAD+/5YXd6+vXJ6uvfxivfXG/M93&#10;1f+czlPpniaVrnRXerZDeRIJZgAAAAAAAAAAAAAAAAAAAADvbnkxuXoxSXLr2Ll8bXL1ixnyTyp1&#10;Lumd6tSMF/KEEswAAAAAAAAAAAAAAAAAAAAAvrOF9PZnLg7zJ757WuPwQ+m8kdTJJGN1V1d61hN5&#10;sghmAAAAAAAAAAAAAAAAAAAAAN9BJQtJ1lfGG9tXJ9dPz72Wqi+mU12prura/SyawSMjmAEAAAAA&#10;AAAAAAAAAAAAAAB8Z0uVbKwmFy5N1z75wnDnzLn/o7q+VNM+W51RKoNHTTADAAAAAAAAAAAAAAAA&#10;AAAAeG/Li8kzzyfJuPmxZ3Pn9Omf6Kpf6c58KjsZu7qkM3g0BDMAAAAAAAAAAAAAAAAAAACA92ep&#10;kiQ3n/rYcGtuJ9PKn0/117v7dFVNM3bNeCFPCMEMAAAAAAAAAAAAAAAAAAAAYH/WV8Zr916d3Kzb&#10;60Pqs1X1dndPMlRXRzSDD51gBgAAAAAAAAAAAAAAAAAAAPD+LVWysZok0/XJ5uT65vFXuvovpXOm&#10;OmNXdpMZshl8iAQzAAAAAAAAAAAAAAAAAAAAgP1ZXty9vnJ5uvbyC3Xr6sd+JpPhF7p7vsZMk1R6&#10;pgs54gQzAAAAAAAAAAAAAAAAAAAAgP1bXkyuXkyS3Dk2n7nJ9heq85upnE0yTc12HkebYAYAAAAA&#10;AAAAAAAAAAAAAABwcAvpzc98fLh24sytzM39cKVuJDnWnTFJdaVnPZGjRzADAAAAAAAAAAAAAAAA&#10;AAAAOKBKFpKsr4xvbr822bw299vp/MV0TnSlO+lKIprBwyaYAQAAAAAAAAAAAAAAAAAAABzcUiUb&#10;q8krl6drL3+6tv7fC3+jh/qfqvt8OtN0qjqJaAYPkWAGAAAAAAAAAAAAAAAAAAAA8MEsLyZXLyZJ&#10;7hw7n7nJuaWk/llVPpLKtJNqvQweIsEMAAAAAAAAAAAAAAAAAAAA4OFYSG9+5unh2vHt+0ONL3Vy&#10;LcnxDBmrqxLVDB4OwQwAAAAAAAAAAAAAAAAAAADgIahkIcn6yvjm/W9Mrp8++bUh9fnuPpYxSaVT&#10;SYtm8BAIZgAAAAAAAAAAAAAAAAAAAAAPx1IlG6vJ1uXp2nMvDBvf/oP/eyo/nfR8p6dJqmrWIzkK&#10;BDMAAAAAAAAAAAAAAAAAAACAh2d5Mdm+mCylbx3/aL72t//Yf5vKP05nPslOOtXVPeuZPN4EMwAA&#10;AAAAAAAAAAAAAAAAAICH60qShfT2958d5v+z/6eHnvy5Sr2RzskeMlZXpSKawYEJZgAAAAAAAAAA&#10;AAAAAAAAAAAPWSULSdZXxhtn/u/J9TNzr43D+MOpVJJ0upOIZnBgghkAAAAAAAAAAAAAAAAAAADA&#10;w7dUycZqsnV5uvbcC8ONe89+ZUx/KWOfr6ppd0cug4MSzAAAAAAAAAAAAAAAAAAAAAA+HMuLyfbF&#10;ZCl98/SF3Dt19sdT9Ss99rmq2ul0pWQz2D/BDAAAAAAAAAAAAAAAAAAAAODDcyXJQvrup+aH23PT&#10;jDX5XCpX0zmVocZu0Qz2TzADAAAAAAAAAAAAAAAAAAAA+BBVspBkfWW8dvcbk61Tc1d7mHwhlWTs&#10;qqpOIprBvghmAAAAAAAAAAAAAAAAAAAAAB+upUo2VpOty9P15z49bN278JWkv5TkXJLpOz8nmsH7&#10;JJgBAAAAAAAAAAAAAAAAAAAAfPiWF5Pti8lSeuv007l76uyPD1X/qNPzSXa6U7OeyONDMAMAAAAA&#10;AAAAAAAAAAAAAAB4NK4kWUjf/dT8cHtump2afLa6fiedkxkydrdoBu+LYAYAAAAAAAAAAAAAAAAA&#10;AADwiFSykGR9ZXzr7jcmN0/NXa2qz2aoaY0ZUtWdpGe8ksNPMAMAAAAAAAAAAAAAAAAAAAB4dJYq&#10;2VhNLlyarj336eH22XO/mu6/1smZpKfVSdWsR3LYCWYAAAAAAAAAAAAAAAAAAAAAj9byYvLM80ky&#10;bn7su3L31JmfrORX0nU+lZ10qnvWIznMBDMAAAAAAAAAAAAAAAAAAACAR2+pkiQ3zz893J6bpo/V&#10;56vq9XRO9pCxKsk424kcXoIZAAAAAAAAAAAAAAAAAAAAwOysr4xv3f3GZPPE8TfGqs8nqSTpTmd4&#10;8H/wbxLMAAAAAAAAAAAAAAAAAAAAAGZjqZKN1WTr8nT9E58etu5d+EqSn6qxz6cyzTjrgRxWOioA&#10;AAAAAAAAAAAAAAAAAADAbC10ciV16k/f6AvHv5WTd259Ocl/VJWt7pqr6k7V/hsJY3eGrnSqa+j0&#10;uK8zKpVUd7oqnXSl0ulK73NL7d7Uqequruo6YPOhO703rSrpPsA5D+7bfbrefbJ9G5Kkk7FqGCqd&#10;3n1h+9fj2Htn7L3h9z5nOMgXAQAAAAAAAAAAAAAAAAAAADw0V5IspO9+an64NdnJOEw+l/Tr3eOp&#10;qh67u9Lds57J4SGYAQAAAAAAAAAAAAAAAAAAAMxYJQtJ1lfGa/e+Mdk6NXe1h8kXqoZ0d1VVp0o0&#10;g3cIZgAAAAAAAAAAAAAAAAAAAACzt1TJxmqydXm6/tynh617F76SzpeSnEsyfefnRDNIUrMeAAAA&#10;AAAAAAAAAAAAAAAAAPCOhU6upE796Rt94dg3c+runZ/v9EJVbaVqLt2dqvfXSxi7M3SlU11Dp8d9&#10;dRYqlVR3uiqddKXS6Urvs9dQuzd1qrqrq7oO2HzoTu9Nq0q6D3DOg/t2n653n2zfhiTpZKwahkqn&#10;d1/Y/vU49t4Ze2/4vc8ZDvJFAAAAAAAAAAAAAAAAAAAAAB+KK0kW0nc/NT/cmtvJTu98tqp+N8nJ&#10;Hnvsrkp3z3glMyaYAQAAAAAAAAAAAAAAAAAAABwilSwkWV8Zr9375uTm2VOvj5W/0GMfq0qqutOJ&#10;aMaTTTADAAAAAAAAAAAAAAAAAAAAOFyWKtlYTbYuT9efe3F4a+O7fzlD/np3z4+daYaqyGU80WrW&#10;AwAAAAAAAAAAAAAAAAAAAADe1UInV1In/uNbvf2PztYf+c//6S915z/sztYw1Fy6O1W/fzth7M7Q&#10;lU51DZ0e99VZqFRS3endQEdXKp2u9D57DbV7U6equ7qq64DNh+703rSqpPsA5zy4b/fpevfJ9m1I&#10;kk7GqmGodHr3hTcJJDwAACAASURBVO1fj2PvnbH3ht/7nOEgXwQAAAAAAAAAAAAAAAAAAADwobuS&#10;ZCG9/f1nh/k/+S96zPhSpzeG5ESP45iqSnfPeiaPnmAGAAAAAAAAAAAAAAAAAAAAcEhVspBkfWW8&#10;cfqfT25cP/HqpGup0yeqKhn3YhmiGU8cwQwAAAAAAAAAAAAAAAAAAADg8FqqZGM1eeXydP3lF2vz&#10;zY/+YpKfTWc+lWm6atYTefQEMwAAAAAAAAAAAAAAAAAAAIDDbXkxuXoxSXJnbj73z7/9o1396+mc&#10;7aF3oxndPeOVPEKCGQAAAAAAAAAAAAAAAAAAAMDjYSG99Z98fLg9nr6X9BdS2cyYY6keU1Wznsej&#10;I5gBAAAAAAAAAAAAAAAAAAAAPAYqWUiyvjJu3P3WZHPzxG+N1X+xqk90pXscO927/zjyBDMAAAAA&#10;AAAAAAAAAAAAAACAx8NSJRurySuXp+svv1g3r174co/5xYz9VFVNu7sil/FEqFkPAAAAAAAAAAAA&#10;AAAAAAAAANifTpI6933r/fQffH3+2M723+n0J1J1t1KTHrtrqMrYnaErneoaOj3uq7NQqaS601Xp&#10;pCuVTld6n72G2r2pU9VdXdV1wOZDd3pvWlXSfYBzHty3+3S9+2T7NiRJJ2PVMFQ6vfvC9q/HsffO&#10;2HvD733OcJAvAgAAAAAAAAAAAAAAAAAAAJiphfTWH39muHUiNzL0n0/n7d1Yxrgby+BIE8wAAAAA&#10;AAAAAAAAAAAAAAAAHjOVLCRZXxnXt1+d3O7tr6b6J3ocz2Soscex090tm3FkCWYAAAAAAAAAAAAA&#10;AAAAAAAAj5+lSjZWkwuXppvnn8r2qXP/faX+Ycaer6ppukov4+gSzAAAAAAAAAAAAAAAAAAAAAAe&#10;T8uLyTPP59Yf+g+G23PTTI4d+1yqv5nOqa4eU1XSCkeT3yoAAAAAAAAAAAAAAAAAAADweFtfGb99&#10;9+uTt04Mb3bN/UjSYyWV7u4kSc14IA+bYAYAAAAAAAAAAAAAAAAAAADw+FqqZGM12bo8XfvEp4ft&#10;O+e/UkN+ujsfSTKtjEl61it5yAQzAAAAAAAAAAAAAAAAAAAAgMfb8mKyfTFZSt85OZ9nr739V1L9&#10;j5P+SKem3UnNeiMPlWAGAAAAAAAAAAAAAAAAAAAA8Pi7kmQh/e0/+vHh6991ZmduOnyuO9cy9omq&#10;Gnscqyo965k8HIIZAAAAAAAAAAAAAAAAAAAAwBFQyUKS9ZXx6vja5K2bx76eIT9aVXPd3TUM3V01&#10;65U8HIIZAAAAAAAAAAAAAAAAAAAAwNGwVMnGavLK5enayy/Uzdef/pvd+XKSpzo9TTpVQ896Jh+c&#10;8gkAAAAAAAAAAAAAAAAAAABwxHSS1Pwf/Rf97B+69pFM6m8nuZTkTncmGarT43s2FyqVVHe6Kp10&#10;pdLpSu+z11C7N3Wququrug7YfOhO702rSroPcM6D+3afrnefbN+GJOlkrBqGSqd3X9j+9Tj23hl7&#10;b/i9zxkO8kUAAAAAAAAAAAAAAAAAAAAAh9qllb7x3D+fbM7dvpmhP9/d97p7robqjONumIHHlmAG&#10;AAAAAAAAAAAAAAAAAAAAcMRU8vxqkkzXJjcmd3r7q1X116rqTGecVmrWA/mABDMAAAAAAAAAAAAA&#10;AAAAAACAo2d5cfd64dJ08/xHc+/UmZ/s1C9nzPkeslNjVVU6lZ7tUA5C8gQAAAAAAAAAAAAAAAAA&#10;AAA4upY6SYaPvfob4zO37ny8x8kvjxkvVA33kx66hk6P79pfqFRS3emqdNKVSqcrvc9eQ+3e1Knq&#10;rq7qOmDzoTu9N60q6T7AOQ/u23263n2yfRuSpJOxahgqnd59YfvX49h7Z+y94fc+ZzjIFwEAAAAA&#10;AAAAAAAAAAAAAAA8NtZXxrfuvjq5durk747pH6kMk6STHjoZUzX0rCeyP4IZAAAAAAAAAAAAAAAA&#10;AAAAwNG1VMnGarJ1ebr23IvDze2n/kF1/Y9JzffQ04xVs57I/glmAAAAAAAAAAAAAAAAAAAAAEfb&#10;8mKyfTFZSt85eT479zd/rLv+r5r22VRPe+yqGnrWM3n/BDMAAAAAAAAAAAAAAAAAAACAo+9KkoX0&#10;jX//Dww3z390e1L9ua7cqq5jVRnTXamIZjwmBDMAAAAAAAAAgP+Pnbt90vM87/v+O86bAkGABBYg&#10;QYrUkzUy5WgxTWxZctFmksG0LxLb7Uz6IprJP5Jk0sbZRq7rJnXbSSYPnkyTsSatWyvjB8kkrdSN&#10;12ljTpVIGdvcpeSYTCxFJgmQALgAASyA+zr6YndtRw/E4haABbCfz2Cw9wD3eZzHde37LwAAAAAA&#10;AADAPlDJ6SRn1qY3bnxtdimbL1XVT3T6kU53V3eSVA3RjPuAYAYAAAAAAAAAAAAAAAAAAACwP6xU&#10;cnY9WVueX/j9Y7l6/tF/lFG/kM7RJPNMqb1ekd3xiwIAAAAAAAAAAAAAAAAAAAD2mU6SevxPf7lP&#10;PH7j8SnXf7lSH+hks5KRqu6eqlJJdaer0klXKp2u9C32GmrrUKequ7qqa8HmQ3c6SaVSlXQvMGfn&#10;3NbT9daT3bKRJJ1MVWNUOp1a8JmmqbdnbL/hm88Zi1wEAAAAAAAAAAAAAAAAAAAAcF9bXuu3nnpl&#10;dv7Q7K2u2V/tdKqqUtVbOY2tqgb3JsEMAAAAAAAAAAAAAAAAAAAAYJ+p5OR6snFq/sazPziuXl76&#10;1arx0z1NR3qa5umpMu31jrwbwQwAAAAAAAAAAAAAAAAAAABg//nsp5LNDyQr6SsHj+bpc5v/fY38&#10;RiqPpWteVdVVvddr8u0JZgAAAAAAAAAAAAAAAAAAAAD702qS0+k3v//p8bvvPXxj6tlfqtT5St6T&#10;ZEp3STPcm/xWAAAAAAAAAAAAAAAAAAAAgH2qktNJzqxN/37+72ZvX3jo5U7/ZFc/kk6nuztTeq/X&#10;5FsIZgAAAAAAAAAAAAAAAAAAAAD710olZ9eTF0/Nz/zaJ+rivz/+M5n6F1N9NCPzmqoimXHPqb1e&#10;AAAAAAAAAAAAAAAAAAAAAGDvdZLU0VOv9VMnvvpEzQ4815X3JdlMZ1Q6XbX1I32LvYbaOtSp6q6u&#10;6lqw+dCdTlKpVCXdC8zZOVdJdXfnlp8nSUaSdDJVja3Xk1rwmaapt2dUdibt5nYAAAAAAAAAAAAA&#10;AAAAAACAfe90+u0/+/R4+8T73uzM/0qSpJMa1amFWhDcIYIZAAAAAAAAAAAAAAAAAAAAAKnkdJK1&#10;TG988NlxcfPx/3uk/tdKH+1M8+5O0q2bcW8QzAAAAAAAAAAAAAAAAAAAAABIkpVKziZZSV9+ZCk3&#10;rl74iWR8MZ1HU5mqq5Le6y2JYAYAAAAAAAAAAAAAAAAAAADAH1pNcjr99h9/ZlxcOr45qv9iui5V&#10;10OpdLqSKtWMPSaYAQAAAAAAAAAAAAAAAAAAAPAHKjmd5Mza9MaNr80u1eZLY9T/mMrh7sxTqb3e&#10;EMEMAAAAAAAAAAAAAAAAAAAAgP/QSiVn15MTy/MLS8dy9eChn670c0kvdXIjnUpV7/Wa+5lqCQAA&#10;AAAAAAAAAAAAAAAAAMC3s9JJMp549V9NJy5debqn8VxXPdlV1zJNo1Kd9C7aDZWudHWququruhZs&#10;PnSnk1QqVUn3AnN2zlVS3b3LZ/hmI0k6marGqPRWRuTW5yQ9Tb09o7IzaTe3AwAAAAAAAAAAAAAA&#10;AAAAAPBtnFmb3rzyb2fnHzn4Wo+sJD3brjlsZR2qei/X268EMwAAAAAAAAAAAAAAAAAAAAC+nZVK&#10;zq4nG6fmrz/7yXHp+pOf667/rafpaFXNu7v2esX9yosHAAAAAAAAAAAAAAAAAAAAeDenO1lNLf2X&#10;v9MfXLp6ePPSO7/c0/THatTl7p4l6XrXhkOlK12dqu7qqpt8/zvrTiepVKqS7gXm7JyrpLq7t9a/&#10;VSNJOpmqxqh0OrXgM01Tb8+o7Ezaze0AAAAAAAAAAAAAAAAAAAAAfAerSZbX+sLB35yduXL2nWma&#10;/+Uatdnds6rqqq32xF6vuZ8IZgAAAAAAAAAAAAAAAAAAAAC8q0pOrifJ/PU6N9vYePj/S/L3kjyW&#10;ZN7dSSWiGXePYAYAAAAAAAAAAAAAAAAAAADAzXz2U1s/TyzPNw4ey1d/4T/9G6n8encfqap5d9dW&#10;NIO7wasGAAAAAAAAAAAAAAAAAAAA2K2VTpJx5IsvT08eOP+RWeXz3f1ojXEjU49UOt3f1HOodKWr&#10;U9VdXdW1YPOhO52kUqlKuheYs3OukuruTr55390YSdLJVDVGpdNZMBnS09TbMyo7k3ZzOwAAAAAA&#10;AAAAAAAAAAAAAAC7dGZt2jj80uxqbb7SqZ9M5WCm7q7uJOlU7/WKDzrBDAAAAAAAAAAAAAAAAAAA&#10;AIDdWqnk7HpyYnl+4dixXD106DOV+qVOH63UPElV7fWSDz6vGAAAAAAAAAAAAAAAAAAAAOBWrXSS&#10;jOOvfmk6fuXyibo+XhhVT6dqM9M0UtXp3u46VLrS1anqrq7qWrD50J1OUqlUJd0LzNk5V0l1dye9&#10;wC4jSTqZqsaodDq14DNNU2/PqOxM2s3tAAAAAAAAAAAAAAAAAAAAANyiM2vTuSuvzjYePni2Zvmx&#10;7q5MyVYsY7F4BLsjmAEAAAAAAAAAAAAAAAAAAABwq1YqObuebJyan/neT45L144/X1Wf6eqj6cxT&#10;2QpncEcIZgAAAAAAAAAAAAAAAAAAAAAs4rOfSjY/kKykr2TKw49e+nQlv9nJo0nmSUo0484QzAAA&#10;AAAAAAAAAAAAAAAAAABY1GqS5bU+f3B9dubq9E5q/lercj3J6I5Yxh0imAEAAAAAAAAAAAAAAAAA&#10;AACwsEpOrifJ/PVcnN24cf1fTOm/1d1HqjLv7kqEM243wQwAAAAAAAAAAAAAAAAAAACA78ZnP7X1&#10;88Ty/PLhI3nf+ev/c1X9v939WFXNk9Se7vcA8kIBAAAAAAAAAAAAAAAAAAAAboeVTpLxga98cXrs&#10;+vWTN+b5pao6kK4bXV3VqeqtT7Vg86E7naRSqUq6F5izc66S6u5OeoFdRpJ0MlWNUel0asFnmqbe&#10;nlHZmbSb2wEAAAAAAAAAAAAAAAAAAAC4Dc6sTV+f/97sYl9bqxo/0d2PJFMnvdebPVAEMwAAAAAA&#10;AAAAAAAAAAAAAABuh5VKzq4na8vzC984lqsXDv3DqvqVpI4mmW9FM2qvt3wgeIsAAAAAAAAAAAAA&#10;AAAAAAAAt1UnST3xp7/UTz515YPzG/X5Th+vHjeqe3RV14LNh+7t6kalKuleYM7OuUqquzvpBXYZ&#10;SdLJVDVGpdOpBZ9pmnp7RmVn0m5uBwAAAAAAAAAAAAAAAAAAAOA2Wl7rN596dXburYe/Vsl/m4yD&#10;252K3v5Gv+t53pVgBgAAAAAAAAAAAAAAAAAAAMBtVcnJ9eTFU/PX/9kna+MbJ36+Uv8kqSPpzLe+&#10;wHfDCwQAAAAAAAAAAAAAAAAAAAC4IzpJ6ugPfKWf/p6Nx7tvvFCd93dlszojlc4tth+6t89UqpLu&#10;BdoRO+cqqe7upBfoT4wk6WSqGqPS6dRiHYuept6eUdmZtJvbAQAAAAAAAAAAAAAAAAAAALgDltf6&#10;7e/97dn5Q7O3UvVjXUltJS9uOZbBHxLMAAAAAAAAAAAAAAAAAAAAALgjKjm5nmycmr/x7A+Oi9eO&#10;/Up1/0wnS0nm3cnWH26V0ggAAAAAAAAAAAAAAAAAAADAnXS6k9XU0o+u9zOHzjw6XTvwXJLvS9Xl&#10;dM866ardNSC600kqlaqke4F2xM65Sqq7O+kF+hMjSTqZqsaodDq7fIZv1tPU2zMqO5N2czsAAAAA&#10;AAAAAAAAAAAAAAAAd8hqkuW1vnBobXbuwOFLPRt/JZXr6Z51dVf1Xm943xHMAAAAAAAAAAAAAAAA&#10;AAAAALijKjm5npxYnr/+7CfHlQMP/4tOfjrJY5Wad6eSqGbcAsEMAAAAAAAAAAAAAAAAAAAAgDvt&#10;s59KnjyZJNOlI0uZb779N5P+jSRHksy7WzTjFghmAAAAAAAAAAAAAAAAAAAAANwNK5UkOffMh8fG&#10;0rHNafR/na6LqZpVVYtm7J5gBgAAAAAAAAAAAAAAAAAAAMDddGZtOnPj67O3zz/8m5Xpb1fnaE+Z&#10;7/Va9xPBDAAAAAAAAAAAAAAAAAAAAIC7ZaWSs+vJieX5xUeO5eVf+pP/S5JfrZEjVWOeTiXpvV7z&#10;Xld7vQAAAAAAAAAAAAAAAAAAAADAvrPSSTKOfvHl6b0Pnfu+qvpcJ4+kMqVT9R2KEN3pJJVKVdK9&#10;QDti51wl1d2d9AL9iZEknUxVY1Q6nVqsY9HT1NszKjuTdnM7AAAAAAAAAAAAAAAAAAAAAHfZmbXp&#10;7cMvzS6Pza8m/T+l8mh1TVXpJL0dx+DbEMwAAAAAAAAAAAAAAAAAAAAAuNtWKjm7npxYnl84djxX&#10;Hzn80+l+PukjSebdqaq9XvLe5dUAAAAAAAAAAAAAAAAAAAAA7JWVTpLxxO9+aXrywpUPTrN6oZOj&#10;VXW9u0dSXfWHfYjudJJKpSrpXqAdsXOukuruTnqB/sRIkk6mqjEqnU4t1rHoaertGZWdSbu5HQAA&#10;AAAAAAAAAAAAAAAAAIA9cmZtenPz1dml2bWvVcb/UFUHe+qpUkn1Xm93TxLMAAAAAAAAAAAAAAAA&#10;AAAAANgrK5WcXU9OLM/PHz+eK4cPfSbVz6VyLJUb1VXdUc34JrXXCwAAAAAAAAAAAAAAAAAAAADs&#10;eyudJOOJV//VdOLSlaenafZ8up+sqmtJRne6KjvxjEqlKuleoB2xc66S6u5OeoH+xEiSTqaqMSqd&#10;Ti3Wsehp6u0ZlZ1Ju7kdAAAAAAAAAAAAAAAAAAAAgD12Zm1688q/nZ0/f/C1qv50pQ4kSbZiGfwR&#10;ghkAAAAAAAAAAAAAAAAAAAAAe22lkrPryYun5q//2idr4xsnfr5T/6Q7R1KZd3cl6b1e816hHwIA&#10;AAAAAAAAAAAAAAAAAABwz+gkqaUf+Go/870b752uX38+nadSudbdI6lOUqlUJd0LtCN2zlVS3d1J&#10;L9CfGNvLTlVjVDqdWqxj0dPU2zMqO5N2czsAAAAAAAAAAAAAAAAAAAAA94jltb7wvb81O/fmeL26&#10;Pp3koaS6qrpqq3Sx3wlmAAAAAAAAAAAAAAAAAAAAANwzKjm5nrx4av76r/1gbfz+8V+oys92+liS&#10;eTqV9F4vuec0QwAAAAAAAAAAAAAAAAAAAADuOZ0ktfTxr/QzHzl/fLrWz6Xyoe7erKrRSVXSvUA7&#10;YudcJdXdnfQC/YmxveRUNUal06nFOhY9Tb09o7IzaTe3AwAAAAAAAAAAAAAAAAAAAHCPWV7rCx/5&#10;7dm5A+85N1X/9Z76oapKd+/1ZntOMAMAAAAAAAAAAAAAAAAAAADgnlPJyfVk49T89Wc/Md659vgL&#10;Neoz3X2kasyzz5sZtdcLAAAAAAAAAAAAAAAAAAAAAPAdnO5kNXXsR9b7QwfOLF3ph75QqQ+marM7&#10;oyrdt9iPqGydqaS6u5NeoD8xkqSTqWqMSqdTi3Usepp6e0ZlZ9JubgcAAAAAAAAAAAAAAAAAAADg&#10;HrSaZHmtzx9em71x6NCFyuzHUrUdlOjey9X2kmAGAAAAAAAAAAAAAAAAAAAAwD2rkpPrycap+Wsf&#10;/aFx8fqxL3Tyf3T30aox7+6qZN+FM2qvFwAAAAAAAAAAAAAAAAAAAADgJk53spo69iPr/aEDZ5au&#10;9oEXpvSHR9XV7h5JdWp3HYlKupOqpLq7k16gPzGSpJOpaoxKZ9f3f7Oept6eUdmZtJvbAQAAAAAA&#10;AAAAAAAAAAAAALiHrSZZXuvzh9dmbxw6dKHSnx5Vo7tTVV21FcLY6zXvFsEMAAAAAAAAAAAAAAAA&#10;AAAAgHteJSfXk41T89c++kNj49rx57vyD5McTWre3bXXG95N++phAQAAAAAAAAAAAAAAAAAAAO5r&#10;pztZTR37s2v9gekbhzcPPfpCur+vqi53Mquk+yY9iZ3vVFLd3ckisY2RJJ1MVWNUOp1arGPR09Tb&#10;Myo7k3ZzOwAAAAAAAAAAAAAAAAAAAAD3gdUky2t9/rH12dnjR9+pTD+W5EaSke7uheIX9x/BDAAA&#10;AAAAAAAAAAAAAAAAAID7RiUn15ONU/PX/th/PC5tPrk6Uv+ou49UjXm6UklX0nu96Z20L6ogAAAA&#10;AAAAAAAAAAAAAAAAAA+U052spo7/8Ff7ww9dOnRptvl8dT6WyuVOZpV0f4euxM7/VVLd3Vt9jVs1&#10;kqSTqWqMSqdTi3Usepp6e0ZlZ9JubgcAAAAAAAAAAAAAAAAAAADgPrKaZHmtzz36W7PXHsvlyrTS&#10;6RtJRnV6j7e74wQzAAAAAAAAAAAAAAAAAAAAAO47lZxcTzZOzX//oz84Lm4+sVrJZ7pzJFXz7lTl&#10;wQ1n1F4vAAAAAAAAAAAAAAAAAAAAAMCCTneymjr2wy/3+8dbx66/Z/ZCur8nlavdGd+uLFFJd1KV&#10;VHd30gv0J0aSdDJVjVHpdGqxjkVPU2/PqOxM2s3tAAAAAAAAAAAAAAAAAAAAANyHVpMsr/X5R1+a&#10;vXnk4fPV019PdWWriNG1VcPovV7zdhPMAAAAAAAAAAAAAAAAAAAAALhvVXJyPdk4NX/t+z453r7+&#10;xPNJ/eMkS0nNu/Mg9jJSe70AAAAAAAAAAAAAAAAAAAAAAN+l052sppZ+5Cv93oc3Hq/pxvOd/mCq&#10;NrszqtK93ZmobH2upLq7k16gPzGSpJOpaoxKp1OLdSx6mnp7RmVn0m5uBwAAAAAAAAAAAAAAAAAA&#10;AOA+tppkea0vHP7t2flHxlvz6pVUPZRO8kdiGQ8KwQwAAAAAAAAAAAAAAAAAAACA+14lJ9eTjVPz&#10;Nz76iXFp8/EXpuRnOjlaqXl6p5vxYHig6h8AAAAAAAAAAAAAAAAAAAAA+9rpTlZTSz/8cn9gvHXs&#10;+nvGP033+1O12Z2RSirpTqqS6u5OeoH+xEiSTqaqMSqdTi3Wsehp6u0ZlZ1Ju7kdAAAAAAAAAAAA&#10;AAAAAAAAgAfAapLltb7w6EuzNy8dPJ+u/yapkU5S3ek93u82EcwAAAAAAAAAAAAAAAAAAAAAeGBU&#10;cnI9efHU/LVf/0Rt/P7xL3TlZ7v6SPWYpx6MYkbt9QIAAAAAAAAAAAAAAAAAAAAA3G6dJLX08a/0&#10;Mx85f3y63r/a3U9X1WYnI0kqqe7upBfoT4ztS6aqMSqdTi3Wsehp6u0ZlZ1Ju7kdAAAAAAAAAAAA&#10;AAAAAAAAgAfM8lpf+Mhvz8699Z5zqf7xdGbZqmN0knRPe7zg4gQzAAAAAAAAAAAAAAAAAAAAAB44&#10;lZxcT148NX/9n32iNr5+/Odrlp/vZCmpeZJU7fWOi7uPVwcAAAAAAAAAAAAAAAAAAADg3XWS1NL3&#10;r/czz5x57/zAgRcqeSrJtSSzTne6F+hPjO3hU9UYlU6nFutY9DT19ozKzqTd3A4AAAAAAAAAAAAA&#10;AAAAAADAA2p5rS88uzY7987h1zPVTyR5T3f31n8u1LjYc4IZAAAAAAAAAAAAAAAAAAAAAA+sSk6u&#10;Jxun5q//+ifr4o3jn63kc6laSnKjkkqq93rLW3V/Zj4AAAAAAAAAAAAAAAAAAAAA2L3TnZzOWPqX&#10;L09PP3z+Q5nyQidHu3OjKqOTTk+30KEYSdLJVDVGpdOpxToWPU29PaOyM2k3twMAAAAAAAAAAAAA&#10;AAAAAADwADud5MzadOHQS7N3evP30vWTnRyqSnfSe73erRLMAAAAAAAAAAAAAAAAAAAAAHjQrVRy&#10;dj05sTw/v3Qslw8d+kw6n09ypJJ5dSqp+yacUXu9AAAAAAAAAAAAAAAAAAAAAAB3yUonyXj8lS9N&#10;Jy5d+eg0jecqfShV8+pUZ9rloJEknUxVY1Q6nVqsY9HT1NszKjuTdnM7AAAAAAAAAAAAAAAAAAAA&#10;APvEmbXprauvzt7Jtd+p0T+VqkPpTF3ppHqv19uNhcocAAAAAAAAAAAAAAAAAAAAANyn/vzPJSeW&#10;89jV6zl+JTl49dJnaxr/WSoXuzNLdaf7Jk2KkSSdTFVjVDqdWqxj0dPU2zMqO5NuQjADAAAAAAAA&#10;AAAAAAAAAAAAYL9Z6SQZT7z+e9OTr31ted7j85nl4eqad7ru9WDGWOQiAAAAAAAAAAAAAAAAAAAA&#10;AO5705vv/dB4+PGn1zPL36+pHu3uqboqqd7r5d6NYAYAAAAAAAAAAAAAAAAAAADAfrNSO5+mq8dP&#10;5C/8iT/5U6n8P0mOpDJPqlL3bjSjbv4VAAAAAAAAAAAAAAAAAAAAAB5IK50k42NvvT7lG//m49N8&#10;9oupqdLVqSRdSaZv06cYSdLJVDVGpdOpxToWPU29PaOyM+kmxiIXAQAAAAAAAAAAAAAAAAAAAPCA&#10;WMv08uPvHReuP/HlVP+D6nGkKvPqqlTv9XbflmAGAAAAAAAAAAAAAAAAAAAAwH61UsnZJCvpdx5Z&#10;yubS9b+Z6i9216P9B9GMe6+aIZgBAAAAAAAAAAAAAAAAAAAAsJ+tJjmd3lh+elw+8L6rSf93lb5R&#10;nepKJ7XXG34LwQwAAAAAAAAAAAAAAAAAAACAfa2S00nWMp155tnx9rXHV3vUz6RyNMk8nUqN3uMl&#10;/wOCGQAAAAAAAAAAAAAAAAAAAAD73UolZ5OspN9JZ7Ov/WR1vlqdQ6me6h6LZghmAAAAAAAAAAAA&#10;AAAAAAAAAJCsJlle643Da7PLFw5d6Ew/3tWjutLVndwzvQzBDAAAAAAAAAAAAAAAAAAAAACSpJKT&#10;68mLp+ZnVn+oNr7xxOer8392+kil5pWqZNwT1Yza6wUAAAAAAAAAAAAAAAAAAAAAuJd0ktTR73+5&#10;n3r/hffVbPqVqnq8u69X9egena1mRSdT1RiVTqcW61j0NPX2jMrOpJsYi1wEAAAAAAAAAAAAAAAA&#10;AAAAwANsvD98BAAAIABJREFUea3ffval2ZWHrn4jlU9398NV1Z3R20GNPSWYAQAAAAAAAAAAAAAA&#10;AAAAAMAfUcnJ9eTE8vzCsWO58sijP5fkhSRHKpknVVV7viEAAAAAAAAAAAAAAAAAAAAAfJOVTpJx&#10;/JUvTccvbn5k1v1cVR5L6kb3NJLqpKvGqHQ6tVjHoqept2dUdibdxFjkIgAAAAAAAAAAAAAAAAAA&#10;AAD2gTNr07mrr84uXjjwysj4250+3OkpSVIL9TFuC8EMAAAAAAAAAAAAAAAAAAAAAL7VSiVn15MT&#10;y/OLjyzl5V/6T/5u9eyfp/NYqubVqb1KV+xdqgMAAAAAAAAAAAAAAAAAAACAe99KJ8lY+q03pmdu&#10;vPoD89G/mM5IpdNT1RiVTqcW61j0NPX2jMrOpJvYm0wHAAAAAAAAAAAAAAAAAAAAAPePtUwX/vhT&#10;4/zmsX9dVX+vkscqmdcepSsWKnMAAAAAAAAAAAAAAAAAAAAAsI+c7mQ1deTPvdbHL3z14MGj7/lC&#10;V30s3Zcz6qHqdGqxjkVPU9cYtT1ha9JN7E2mAwAAAAAAAAAAAAAAAAAAAID7x2qS0+mN7396XP7Q&#10;+66m+q9V9zxVo6b03V5HMAMAAAAAAAAAAAAAAAAAAACAm6jkdJK1TGc+/Oy4eP2J1Yz843SOdPU8&#10;lUpPdy2cUXfrIgAAAAAAAAAAAAAAAAAAAADuc6c7WU0t/ejL/cyhC8en6/1/JXl/pzera6TSqVvr&#10;WfQ0dY2xc7LTNz8/Fn4AAAAAAAAAAAAAAAAAAAAAAPaX1STLa33h0EuzS/Or56qnH0/nPduZi05P&#10;d2UNwQwAAAAAAAAAAAAAAAAAAAAAdqmSk+vJieX5+aNLuXLosV/I6M+n6ki65xmj0um7sAUAAAAA&#10;AAAAAAAAAAAAAAAA3IKVTpLxxCtfnp64eO17OvMvVOdIV65X1biVUT1NXVuhjcpWbuOmPYxbugAA&#10;AAAAAAAAAAAAAAAAAAAAkiRn1qY3r74ye6eu/LtK/1SqHkmnu9PpdE9T36mrb1rUAAAAAAAAAAAA&#10;AAAAAAAAAIBv8ed/LjmxnMeuXMvjmyMPX770i5X6U0kupTJLT50aN21b9DR1jVHpVCqdvnkPQzAD&#10;AAAAAAAAAAAAAAAAAAAAgMWsdJKMJ17/+nTizDc+3j19LtmOYNRI6uZti0WCGeO73xwAAAAAAAAA&#10;AAAAAAAAAACAfWst05vv/cDYuP74l6d5/kFPfaRqzLu70lPfiStvWtQAAAAAAAAAAAAAAAAAAAAA&#10;gO/odCerqaX/4nf6g8euHt68eOmFdH+sqi5396zGu+ctepq6xqh0KpVO37yHMW7b8gAAAAAAAAAA&#10;AAAAAAAAAADsP6tJltf6wiO/OTubG+9U8uNVle6uqur01On07bxSMAMAAAAAAAAAAAAAAAAAAACA&#10;70IlJ9eTjVPz1z7y8bFx/fg/TfKzSY4mmXdXJdPtvhEAAAAAAAAAAAAAAAAAAAAAvkunO1lNLf3o&#10;y/30w28+Pc3Hr3TyVFVdS/Wo7k6Nb2ld9DR1jVHpVCqdvnkPY9yZJwAAAAAAAAAAAAAAAAAAAABg&#10;X1lNsrzWFw69NHunr782Mn6qqh6upDMltzNzIZgBAAAAAAAAAAAAAAAAAAAAwG1Qycn15MTy/PzS&#10;8Vw+dPgzVfnV7n6squbdXen0bboJAAAAAAAAAAAAAAAAAAAAAG6TlU6S8fgrX56OX7r2sVlPv9zd&#10;B1M1T09VNZL6w+ZFT1PXGJVOZSupcdMexriT+wMAAAAAAAAAAAAAAAAAAACwD7349emtq6/MLl4Y&#10;Lyf5u0keq2Sq1E1jGLtxW4YAAAAAAAAAAAAAAAAAAAAAwB9YfilZP1lH/sx6H988c/Dg0oHnuvtP&#10;VNU76cxS6dRW96KnqWuMnX/p9M17GLM7/wQAAAAAAAAAAAAAAAAAAAAA7Ctn/05yOtn8UyfGgb5+&#10;/eCVd75elf8qqe0cxpRUbYUxulNbn7cTGjcPZow7tzkAAAAAAAAAAAAAAAAAAAAA+1Mlp5OsZTrz&#10;4WfHxo0nfi1V/3vSR5LMU1Xpqb+L6QAAAAAAAAAAAAAAAAAAAABwB5zuZDV19Ede7icePv/kQ50v&#10;VPrp7rpWI2OrmdFdY1Q6lUqnb97DGHdhdQAAAAAAAAAAAAAAAAAAAAD2o9Uky2v99uGXZpu5eqYy&#10;/Y3ueriqu6ekqnqRsYIZAAAAAAAAAAAAAAAAAAAAANwhlZxcT04sz99eOparBx/72aq80J0jVT1P&#10;dVUtNBUAAAAAAAAAAAAAAAAAAAAA7qCVTpLxxO9+aXry7asnp6rPZeRgkilJUqn09t998x7GuLPb&#10;AgAAAAAAAAAAAAAAAAAAAECSF78+vbn56uzc5QNrPeu/n86jSeY7zYxbcdOiBgAAAAAAAAAAAAAA&#10;AAAAAAB815ZfStZP1mP/+W/00eP1yOHr0/PV9R8l/U5GzdKpVDp98x7GuBv7AgAAAAAAAAAAAAAA&#10;AAD8/+zczYudZx3H4e/vOZM06dBkmrc2wWxEQc5sKrrIRhhc1rX/T1aCbgrupa6zkkLBVGgHBFuK&#10;opDMMYtaF1GjMZrM5G0yyXl+LhJpqpkkLjIn4HXBvXqe++bzF3wBAPg/N1tNpht988ifJ/f277s7&#10;VH6Qyryrqsf+n54ymAEAAAAAAAAAAAAAAAAAAADAHqhkdZZsnZn//evfHjZ3jv5iTJ9L9+Gqmnc/&#10;/2hGvcBKAAAAAAAAAAAAAAAAAAAAAPiytU7WU4e/9/s+9cq1kz1Oznf3G1W1k87wPGsYw4uvBAAA&#10;AAAAAAAAAAAAAAAAAIBH1pNMN3rz1YuT233/SnfeSeVAOmMP3ak8PE9hMAMAAAAAAAAAAAAAAAAA&#10;AACAPVTJ6iw5Pp1fXzmS7VeX303qw854OF1juitP38tI7VEpAAAAAAAAAAAAAAAAAAAAAHzhbCfJ&#10;cOwPvxlP3Lz31rz7vaqapNMZkvTuuxjDnkUCAAAAAAAAAAAAAAAAAAAAwOM+vjxe2/58cv3W/t9V&#10;hne7+1Aq84ypVHq3a7suaQAAAAAAAAAAAAAAAAAAAADACzW9mMxW69B3P+ljR/cd3r+z/X6Sb6T6&#10;bjIMu13b9QMAAAAAAAAAAAAAAAAAAAAAvFCz1WS60VtHL09uXctmd36UVCVD0unUo/MfDGYAAAAA&#10;AAAAAAAAAAAAAAAAsCCVrM6SrTPzqx99q27dP/ZeVX6W5FAq84ypXW4BAAAAAAAAAAAAAAAAAAAA&#10;wAKtdbKWYeXTS+OppetfG9PnUzmYyjydSn15I2NYVCcAAAAAAAAAAAAAAAAAAAAAJEnWklzdGG8s&#10;X5hs77//WQ/141SWu3t8NJfRj/9eT34FAAAAAAAAAAAAAAAAAAAAAPbQ988lx6c5sb2T00vjvltX&#10;t39eqbe6+3alJhnS6YdbGQYzAAAAAAAAAAAAAAAAAAAAAHg5nO0kGU5d+Xxc+euV78yTczXUPOkk&#10;lX8PZgwLjQQAAAAAAAAAAAAAAAAAAACAx21k/MvJrw6bO8d+Walz6RzqMfN0qjud5OFqBgAAAAAA&#10;AAAAAAAAAAAAAAC8FNY6WU+tvH2pv7K0+cb9evBBkjeraif1cCtjWHAiAAAAAAAAAAAAAAAAAAAA&#10;AHxhPcl0o28sX5hsDXf+VlXvVNWBTjqjwQwAAAAAAAAAAAAAAAAAAAAAXjqVrM6S49P59ddfz92D&#10;yz/tzofpfq0r84ypWnQiAAAAAAAAAAAAAAAAAAAAAPyXs50kw5Erl8cjV/70zaWh3093Z6geFt0G&#10;AAAAAAAAAAAAAAAAAAAAAE+0kfGfJ08Pdx4c/W0lP0nqtXTmteguAAAAAAAAAAAAAAAAAAAAAHii&#10;tU7WUytvX+o3X9k6mn7wQZLTw6K7AAAAAAAAAAAAAAAAAAAAAOCJ1pNMN/rG8oXJ7dz5R6d/mM6S&#10;wQwAAAAAAAAAAAAAAAAAAAAAXlKVrM6S49P5jZWV3Du4fC4Zz9eiswAAAAAAAAAAAAAAAAAAAADg&#10;qc52kgzHPvv1eOLm3emw6B4AAAAAAAAAAAAAAAAAAAAAeKaPL4/X7v1xcuPmgdmiUwAAAAAAAAAA&#10;AAAAAAAAAADg2aYXk3QdXvtVatEtAAAAAAAAAAAAAAAAAAAAAPBsnUw3ktXZZFh0CgAAAAAAAAAA&#10;AAAAAAAAAAA8WyWrs2TrzHzRJQAAAAAAAAAAAAAAAAAAAADw/NY6w6IbAAAAAAAAAAAAAAAAAAAA&#10;AOC5rS06AAAAAAAAAAAAAAAAAAAAAAAAAAAAAAAAAAAAAAAAAAAAAAAAAAAAAAAAAAAAAAAAAAAA&#10;AAAAAAAAAAAAAAAAAAAAAAAAAAAAAAAAAAAAAAAAAAAAAAAAAAAAAAAAAAAAAAAAAAAAAAAAAAAA&#10;AAAAAAAAAAAAAAAAAAAAAAAAAAAAAAAAAAAAAAAAAAAAAAAAAAAAAAAAAAAAAAAAAAAAAAAAAAAA&#10;AAAAAAAAAAAAAAAAAAAAAAAAAAAAAAAAAAAAAAAAAAAAAAAAAAAAAAAAAAAAAAAAAAAAAAAAAAAA&#10;AAAAAAAAAAAAAAAAAAAAAAAAAAAAAAAAAAAAAAAAAAAAAAAAAAAAAAAAAAAAAAAAAAAAAAAAAAAA&#10;AAAAAAAAAAAAAAAAAAAAAAAAAAAAAAAAAAAAAAAAAAAAAAAAAAAAAAAAAAAAAAAAAAAAAAAAAAAA&#10;AAAAAAAAAAAAAAAAAAAAAAAAAAAAAAAAAAAAAAAAAAAAAAAAAAAAAAAAAAAAAAAAAAAAAAAAAAAA&#10;AAAAAAAAAAAAAAAAAAAAAAAAAAAAAAAAAAAAAAAAAAAAAAAAAAAAAAAAAAAAAAAAAAAAAAAAAAAA&#10;AAAAAAAAAAAAAAAAAAAAAAAAAAAAAAAAAAAAAAAAAAAAAAAAAAAAAAAAAAAAAAAAAAAAAAAAAAAA&#10;AAAAAAAAAAAAAAAAAAAAAAAAAAAAAAAAAAAAAAAAAAAAAAAAAAAAAAAAAAAAAAAAAAAAAAAAAAAA&#10;AAAAAAAAAAAAAAAAAAAAAAAAAAAAAAAAAAAAAAAAAAAAAAAAAAAAAAAAAAAAAAAAAAAAAAAAAAAA&#10;AAAAAAAAAAAAAAAAAAAAAAAAAAAAAAAAAAAAAAAAAAAAAAAAAAAAAAAAAAAAAAAAAAAAAAAAAAAA&#10;AAAAAAAAAAAAAAAAAAAAAAAAAAAAAAAAAAAAAAAAAAAAAAAAAAAAAAAAAAAAAAAAAAAAAAAAAAAA&#10;AAAAAAAAAAAAAAAAAAAAAAAAAAAAAAAAAAAAAAAAAAAAAAAAAAAAAAAAAAAAAAAAAAAAAAAAAAAA&#10;AAAAAAAAAAAAAAAAAAAAAAAAAAAAAAAAAAAAAAAAAAAAAAAAAAAAAAAAAAAAAAAAAAAAAAAAAAAA&#10;AAAAAAAAAAAAAAAAAAAAAAAAAAAAAAAAAAAAAAAAAAAAAAAAAAAAAAAAAAAAAAAAAAAAAAAAAAAA&#10;AAAAAAAAAAAAAAAAAAAAAAAAAAAAAAAAAAAAAAAAAAAAAAAAAAAAAAAAAAAAAAAAAAAAAAAAAAAA&#10;AAAAAAAAAAAAAAAAAAAAAAAAAAAAAAAAAAAAAAAAAAAAAAAAAAAAAAAAAAAAAAAAAAAAAAAAAAAA&#10;AAAAAAAAAAAAAAAAAAAAAAAAAAAAAAAAAAAAAAAAAAAAAAAAAAAAAAAAAAAAAAAAAAAAAAAAAAAA&#10;AAAAAAAAAAAAAAAAAAAAAAAAAAAAAAAAAAAAAAAAAAAAAAAAAAAAAAAAAAAAAAAAAAAAAAAAAAAA&#10;AAAAAAAAAAAAAAAAAAAAAAAAAAAAAAAAAAAAAAAAAAAAAAAAAAAAAAAAAAAAAAAAAAAAAAAAAAAA&#10;AAAAAAAAAAAAAAAAAAAAAAAAAAAAAAAAAAAAAAAAAAAAAAAAAAAAAAAAAAAAAAAAAAAAAAAAAAAA&#10;AAAAAAAAAAAAAAAAAAAAAAAAAAAAAAAAAAAAAAAAAAAAAAAAAAAAAAAAAAAAAAAAAAAAAAAAAAAA&#10;AAAAAAAAAAAAAAAAAAAAAAAAAAAAAAAAAAAAAAAAAAAAAAAAAAAAAAAAAAAAAAAAAAAAAAAAAAAA&#10;AAAAAAAAAAAAAAAAAAAAAAAAAAAAAAAAAAAAAAAAAAAAAAAAAAAAAAAAAAAAAAAAAAAAAAAAAAAA&#10;AAAAAAAAAAAAAAAAAAAAAAAAAAAAAAAAAAAAAAAAAAAAAAAAAAAAAAAAAAAAAAAAAAAAAAAAAAAA&#10;AAAAAAAAAAAAAAAAAAAAAAAAAAAAAAAAAAAAAAAAAAAAAAAAAAAAAAAAAAAAAAAAAAAAAAAAAAAA&#10;AAAAAAAAAAAAAAAAAAAAAAAAAAAAAAAAAAAAAAAAAAAAAAAAAAAAAAAAAAAAAAAAAAAAAAAAAAAA&#10;AAAAAAAAAAAAAAAAAAAAAAAAAAAAAAAAAAAAAAAAAAAAAAAAAAAAAAAAAAAAAAAAAAAAAAAAAAAA&#10;AAAAAAAAAAAAAAAAAAAAAAAAAAAAAAAAAAAAAAAAAAAAAAAAAAAAAAAAAAAAAAAAAAAAAAAAAAAA&#10;AAAAAAAAAAAAAAAAAAAAAAAAAAAAAAAAAAAAAAAAAAAAAAAAAAAAAAAAAAAAAAAAAAAAAAAAAAAA&#10;AAAAAAAAAAAAAAAAAAAAAAAAAAAAAAAAAAAAAAAAAAAAAAAAAAAAAAAAAAAAAAAAAAAAAAAAAAAA&#10;AAAAAAAAAAAAAAAAAAAAAAAAAAAAAAAAAAAAAAAAAAAAAAAAAAAAAAAAAAAAAAAAAAAAAAAAAAAA&#10;AAAAAAAAAAAAAAAAAAAAAAAAAAAAAAAAAAAAAAAAAAAAAAAAAAAAAAAAAAAAAAAAAAAAAAAAAAAA&#10;AAAAAAAAAAAAAAAAAAAAAAAAAAAAAAAAAAAAAAAAAAAAAAAAAAAAAAAAAAAAAAAAAAAAAAAAAAAA&#10;AAAAAAAAAAAAAAAAAAAAAAAAAAAAAAAAAAAAAAAAAAAAAAAAAAAAAAAAAAAAAAAAAAAAAAAAAAAA&#10;AAAAAAAAAAAAAAAAAAAAAAAAAAAAAAAAAAAAAAAAAAAAAAAAAAAAAAAAAAAAAAAAAAAAAAAAAAAA&#10;AAAAAAAAAAAAAAAAAAAAAAAAAAAAAAAAAAAAAAAAAAAAAAAAAAAAAAAAAAAAAAAAAAAAAAAAAAAA&#10;AAAAAAAAAAAAAAAAAAAAAAAAAAAAAAAAAAAAAAAAAAAAAAAAAAAAAAAAAAAAAAAAAAAAAAAAAAAA&#10;AAAAAAAAAAAAAAAAAAAAAAAAAAAAAAAAAAAAAAAAAAAAAAAAAAAAAAAAAAAAAAAAAAAAAAAAAAAA&#10;AAAAAAAAAAAAAAAAAAAAAAAAAAAAAAAAAAAAAAAAAAAAAAAAAAAAAAAAAAAAAAAAAAAAAAAAAAAA&#10;AAAAAAAAAAAAAAAAAAAAAAAAAAAAAAAAAAAAAAAAAAAAAAAAAAAAAAAAAAAAAAAAAAAAAAAAAAAA&#10;AAAAAAAAAAAAAAAAAAAAAAAAAAAAAAAAAAAAAAAAAAAAAAAAAAAAAAAAAAAAAAAAAAAAAAAAAAAA&#10;AAAAAAAAAAAAAAAAAAAAAAAAAAAAAAAAAAAAAAAAAAAAAAAAAAAAAAAAAAAAAAAAAAAAAAAAAAAA&#10;AAAAAAAAAAAAAAAAAAAAAAAAAAAAAAAAAAAAAAAAAAAAAAAAAAAAAAAAAAAAAAAAAAAAAAAAAAAA&#10;AAAAAAAAAAAAAAAAAAAAAAAAAAAAAAAAAAAAAAAAAAAAAAAAAAAAAAAAAAAAAAAAAAAAAAAAAAAA&#10;AAAAAAAAAAAAAAAAAAAAAAAAAAAAAAAAAAAAAAAAAAAAAAAAAAAAAAAAAAAAAAAAAAAAAAAAAAAA&#10;AAAAAAAAAAAAAAAAAAAAAAAAAAAAAAAAAAAAAAAAAAAAAAAAAAAAAAAAAAAAAAAAAAAAAAAAAAAA&#10;AAAAAAAAAAAAAAAAAAAAAAAAAAAAAAAAAAAAAAAAAAAAAAAAAAAAAAAAAAAAAAAAAAAAAAAAAAAA&#10;AAAAAAAAAAAAAAAAAAAAAAAAAAAAAAAAAAAAAAAAAAAAAAAAAAAAAAAAAAAAAAAAAAAAAAAAAAAA&#10;AAAAAAAAAAAAAAAAAAAAAAAAAAAAAAAAAAAAAAAAAAAAAAAAAAAAAAAAAAAAAAAAAAAAAAAAAAAA&#10;AAAAAAAAAAAAAAAAAAAAAAAAAAAAAAAAAAAAAAAAAAAAAAAAAAAAAAAAAAAAAAAAAAAAAAAAAAAA&#10;AAAAAAAAAAAAAAAAAAAAAAAAAAAAAAAAAAAAAAAAAAAAAAAAAAAAAAAAAAAAAAAAAAAAAAAAAAAA&#10;AAAAAAAAAAAAAAAAAAAAAAAAAAAAAAAAAAAAAAAAAAAAAAAAAAAAAAAAAAAAAAAAAAAAAAAAAAAA&#10;AAAAAAAAAAAAAAAAAAAAAAAAAAAAAAAAAAAAAAAAAAAAAAAAAAAAAAAAAAAAAAAAAAAAAAAAAAAA&#10;AAAAAAAAAAAAAAAAAAAAAAAAAAAAAAAAAAAAAAAAAAAAAAAAAAAAAAAAAAAAAAAAAAAAAAAAAAAA&#10;AAAAAAAAAAAAAAAAAAAAAAAAAAAAAAAAAAAAAAAAAAAAAAAAAAAAAAAAAAAAAAAAAAAAAAAAAAAA&#10;AAAAAAAAAAAAAAAAAAAAAAAAAAAAAAAAAAAAAAAAAAAAAAAAAAAAAAAAAAAAAAAAAAAAAAAAAAAA&#10;AAAAAAAAAAAAAAAAAAAAAAAAAAAAAAAAAAAAAAAAAAAAAAAAAAAAAAAAAAAAAAAAAAAAAAAAAAAA&#10;AAAAAAAAAAAAAAAAAAAAAAAAAAAAAAAAAAAAAAAAAAAAAAAAAAAAAAAAAAAAgH+xBwcCAAAAAED+&#10;r42gqqqqqqqqqqqqqqqqqqqqqqqqqqqqqqqqqqqqqqqqqqqqqqqqqqqqqqqqqqqqqqqqqqqqqqqq&#10;qqqqqqqqqqqqqqqqqqqqqqqqqqqqqqqqqqqqqqqqqqqqqqqqqqqqqqqqqqqqqqqqqqqqqqqqqqqq&#10;qqqqqqqqqqqqqqqqqqqqqqqqqqqqqqqqqqqqqqqqqqqqqqqqqqqqqqqqqqqqqqqqqqqqqqqqqqqq&#10;qqqqqqqqqqqqqqqqqqqqqqqqqqqqqqqqqqqqqqqqqqqqqqqqqqqqqqqqqqqqqqqqqqqqqqqqqqqq&#10;qqqqqqqqqqqqqqqqqqqqqqqqqqqqqqqqqqqqqqqqqqqqqqqqqqqqqqqqqqqqqqqqqqqqqqqqqqqq&#10;qqqqqqqqqqqqqqqqqqqqqqqqqqqqqqqqqqqqqqqqqqqqqqqqqqqqqqqqqqqqqqqqqqqqqqqqqqqq&#10;qqqqqqqqqqqqqqqqqqqqqqqqqqqqqqqqqqqqqqqqqqqqqqqqqqqqqqqqqqqqqqqqqqqqqqqqqqqq&#10;qqqqqqqqqqqqqqqqqqqqqqqqqqqqqqqqqqqqqqqqqqqqqqqqqqqqqqqqqqqqqqqqqqqqqqqqqqqq&#10;qqqqqqqqqqqqqqqqqqqqqqqqqqqqqqqqqqqqqqqqqqqqqqqqqqqqqqqqqqqqqqqqqqqqqqqqqqqq&#10;qqqqqqqqqqqqqqqqqqqqqqqqqqqqqqqqqqqqqqqqqqqqqqqqqqqqqqqqqqqqqqqqqqqqqqqqqqqq&#10;qqqqqqqqqqqqqqqqqqqqqqqqqqqqqqqqqqqqqqqqqqqqqqqqqqqqqqqqqqqqqqqqqqqqqqqqqqqq&#10;qqqqqqqqqqqqqqqqqqqqqqqqqqqqqqqqqqqqqqqqqqqqqqqqqqqqqqqqqqqqqqqqqqqqqqqqqqqq&#10;qqqqqqqqqqqqqqqqqqqqqqqqqqqqqqqqqqqqqqqqqqqqqqqqqqqqqqqqqqqqqqqqqqqqqqqqqqqq&#10;qqqqqqqqqqqqqqqqqqqqqqqqqqqqqqqqqqqqqqqqqqqqqqqqqqqqqqqqqqqqqqqqqqqqqqqqqqqq&#10;qqqqqqqqqqqqqqqqqqqqqqqqqqqqqqqqqqqqqqqqqqqqqqqqqqqqqqqqqqqqqqqqqqqqqqqqqqqq&#10;qqqqqqqqqqqqqqqqqqqqqqqqqqqqqqqqqqqqqqqqqqqqqqqqqqqqqqqqqqqqqqqqqqqqqqqqqqqq&#10;qqqqqqqqqqqqqqqqqqqqqqqqqqqqqqqqqqqqqqqqqqqqqqqqqqqqqqqqqqqqqqqqqqqqqqqqqqqq&#10;qqqqqqqqqqqqqqqqqqqqqqqqqqqqqqqqqqqqqqqqqqqqqqqqqqqqqqqqqqqqqqqqqqqqqqqqqqqq&#10;qqqqqqqqqqqqqqqqqqqqqqqqqqqqqqqqqqqqqqqqqqqqqqqqqqqqqqqqqqqqqqqqqqqqqqqqqqqq&#10;qqqqqqqqqqqqqqqqqqqqqqqqqqqqqqqqqqqqqqqqqqqqqqqqqqqqqqqqqqqqqqqqqqqqqqqqqqqq&#10;qqqqqqqqqqqqqqqqqqqqqqqqqqqqqqqqqqqqqqqqqqqqqqqqqqqqqqqqqqqqqqqqqqqqqqqqqqqq&#10;qqqqqqqqqqqqqqqqqqqqqqqqqqqqqqqqqqqqqqqqqqqqqqqqqqqqqqqqqqqqqqqqqqqqqqqqqqqq&#10;qqqqqqqqqqqqqqqqqqqqqqqqqqqqqqqqqqqqqqqqqqqqqqqqqqqqqqqqqqqqqqqqqqqqqqqqqqqq&#10;qqqqqqqqqqqqqqqqqqqqqqqqqqqqqqqqqqqqqqqqqqqqqqqqqqqqqqqqqqqqqqqqqqqqqqqqqqqq&#10;qqqqqqqqqqqqqqqqqqqqqqqqqqqqqqqqqqqqqqqqqqqqqqqqqqqqqqqqqqqqqqqqqqqqqqqqqqqq&#10;qqqqqqqqqqqqqqqqqqqqqqqqqqqqqqqqqqqqqqqqqqqqqqqqqqqqqqqqqqqqqqqqqqqqqqqqqqqq&#10;qqqqqqqqqqqqqqqqqqqqqqqqqqqqqqqqqqqqqqqqqqqqqqqqqqqqqqqqqqqqqqqqqqqqqqqqqqqq&#10;qqqqqqqqqqqqqqqqqqqqqqqqqqqqqqqqqqqqqqqqqqqqqqqqqqqqqqqqqqqqqqqqqqqqqqqqqqqq&#10;qqqrcjhWAAAgAElEQVSqqqqqqqqqqqqqqqqqqqqqqqqqqqqqqqqqqqqqqqqqqqqqqqqqqqqqqqqq&#10;qqqqqqqqqqqqqqqqqqqqqqqqqqqqqqqqqqqqqqqqqqqqqqqqqqqqqqqqqqqqqqqqqqqqqqqqqqqq&#10;qqqqqqqqqqqqqqqqqqqqqqqqqqqqqqqqqqqqqqqqqqqqqqqqqqqqqqqqqqqqqqqqqqqqqqqqqqqq&#10;qqqqqqqqqqqqqqqqqqqqqqqqqqqqqqqqqqqqqqqqqqqqqqqqqqqqqqqqqqqqqqqqqqqqqqqqqqqq&#10;qqqqqqqqqqqqqqqqqqqqqqqqqqqqqqqqqqqqqqqqqqqqqqqqqqqqqqqqqqqqqqqqqqqqqqqqqqqq&#10;qqqqqqqqqqqqqqqqqqqqqqqqqqqqqqqqqqqqqqqqqqqqqqqqqqqqqqqqqqqqqqqqqqqqqqqqqqqq&#10;qqqqqqqqqqqqqqqqqqqqqqqqqqqqqqqqqqqqqqqqqqqqqqqqqqqqqqqqqqqqqqqqqqqqqqqqqqqq&#10;qqqqqqqqqqqqqqqqqqqqqqqqqqqqqqqqqqqqqqqqqqqqqqqqqqqqqqqqqqqqqqqqqqqqqqqqqqqq&#10;qqqqqqqqqqqqqqqqqqqqqqqqqqqqqqqqqqqqqqqqqqqqqqqqqqqqqqqqqqqqqqqqqqqqqqqqqqqq&#10;qqqqqqqqqqqqqqqqqqqqqqqqqqqqqqqqqqqqqqqqqqqqqqqqqqqqqqqqqqqqqqqqqqqqqqqqqqqq&#10;qqqqqqqqqqqqqqqqqqqqqqqqqqqqqqqqqqqqqqqqqqqqqqqqqqqqqqqqqqqqqqqqqqqqqqqqqqqq&#10;qqqqqqqqqqqqqqqqqqqqqqqqqqqqqqqqqqqqqqqqqqqqqqqqqqqqqqqqqqqqqqqqqqqqqqqqqqqq&#10;qqqqqqqqqqqqqqqqqqqqqqqqqqqqqqqqqqqqqqqqqqqqqqqqqqqqqqqqqqqqqqqqqqqqqqqqqqqq&#10;qqqqqqqqqqqqqqqqqqqqqqqqqqqqqqqqqqqqqqqqqqqqqqqqqqqqqqqqqqqqqqqqqqqqqqqqqqqq&#10;qqqqqqqqqqqqqqqqqqqqqqqqqqqqqqqqqqqqqqqqqqqqqqqqqqqqqqqqqqqqqqqqqqqqqqqqqqqq&#10;qqqqqqqqqqqqqqqqqqqqqqqqqqqqqqqqqqqqqqqqqqqqqqqqqqqqqqqqqqqqqqqqqqqqqqqqqqqq&#10;qqqqqqqqqqqqqqqqqqqqqqqqqqqqqqqqqqqqqqqqqqqqqqqqqqqqqqqqqqqqqqqqqqqqqqqqqqqq&#10;qqqqqqqqqqqqqqqqqqqqqqqqqqqqqqqqqqqqqqqqqqqqqqqqqqqqqqqqqqqqqqqqqqqqqqqqqqqq&#10;qqqqqqqqqqqqqqqqqqqqqqqqqqqqqqqqqqqqqqqqqqqqqqqqqqqqqqqqqqqqqqqqqqqqqqqqqqqq&#10;qqqqqqqqqqqqqqqqqqqqqqqqqqqqqqqqqqqqqqqqqqqqqqqqqqqqqqqqqqqqqqqqqqqqqqqqqqqq&#10;qqqqqqqqqqqqqqqqqqqqqqqqqqqqqqqqqqqqqqqqqqqqqqqqqqqqqqqqqqqqqqqqqqqqqqqqqqqq&#10;qqqqqqqqqqqqqqqqqqqqqqqqqqqqqqqqqqqqqqqqqqqqqqqqqqqqqqqqqqqqqqqqqqqqqqqqqqqq&#10;qqqqqqqqqqqqqqqqqqqqqqqqqqqqqqqqqqqqqqqqqqqqqqqqqqqqqqqqqqqqqqqqqqqqqqqqqqqq&#10;qqqqqqqqqqqqqqqqqqqqqqqqqqqqqqqqqqqqqqqqqqqqqqqqqqqqqqqqqqqqqqqqqqqqqqqqqqqq&#10;qqqqqqqqqqqqqqqqqqqqqqqqqqqqqqqqqqqqqqqqqqqqqqqqqqqqqqqqqqqqqqqqqqqqqqqqqqqq&#10;qqqqqqqqqqqqqqqqqqqqqqqqqqqqqqqqqqqqqqqqqqqqqqqqqqqqqqqqqqqqqqqqqqqqqqqqqqqq&#10;qqqqqqqqqqqqqqqqqqqqqqqqqqqqqqqqqqqqqqqqqqqqqqqqqqqqqqqqqqqqqqqqqqqqqqqqqqqq&#10;qqqqqqqqqqqqqqqqqqqqqqqqqqqqqqqqqqqqqqqqqqqqqqqqqqqqqqqqqqqqqqqqqqqqqqqqqqqq&#10;qqqqqqqqqqqqqqqqqqqqqqqqqqqqqqqqqqqqqqqqqqqqqqqqqqqqqqqqqqqqqqqqqqqqqqqqqqqq&#10;qqqqqqqqqqqqqqqqqqqqqqqqqqqqqqqqqqqqqqqqqqqqqqqqqqqqqqqqqqqqqqqqqqqqqqqqqqqq&#10;qqqqqqqqqqqqqqqqqqqqqqqqqqqqqqqqqqqqqqqqqqqqqqqqqqqqqqqqqqqqqqqqqqqqqqqqqqqq&#10;qqqqqqqqqqqqqqqqqqqqqqqqqqqqqqqqqqqqqqqqqqqqqqqqqqqqqqqqqqqqqqqqqqqqqqqqqqqq&#10;qqqqqqqqqqqqqqqqqqqqqqqqqqqqqqqqqqqqqqqqqqqqqqqqqqqqqqqqqqqqqqqqqqqqqqqqqqqq&#10;qqqqqqqqqqqqqqqqqqqqqqqqqqqqqqqqqqqqqqqqqqqqqqqqqqqqqqqqqqqqqqqqqqqqqqqqqqqq&#10;qqqqqqqqqqqqqqqqqqqqqqqqqqqqqqqqqqqqqqqqqqqqqqqqqqqqqqqqqqqqqqqqqqqqqqqqqqqq&#10;qqqqqqqqqqqqqqqqqqqqqqqqqqqqqqqqqqqqqqqqqqqqqqqqqqqqqqqqqqqqqqqqqqqqqqqqqqqq&#10;qqqqqqqqqqqqqqqqqqqqqqqqqqqqqqqqqqqqqqqqqqqqqqqqqqqqqqqqqqqqqqqqqqqqqqqqqqqq&#10;qqqqqqqqqqqqqqqqqqqqqqqqqqqqqqqqqqqqqqqqqqqqqqqqqqqqqqqqqqqqqqqqqqqqqqqqqqqq&#10;qqqqqqqqqqqqqqqqqqqqqqqqqqqqqqqqqqqqqqqqqqqqqqqqqqqqqqqqqqqqqqqqqqqqqqqqqqqq&#10;qqqqqqqqqqqqqqqqqqqqqqqqqqqqqqqqqqqqqqqqqqqqqqqqqqqqqqqqqqqqqqqqqqqqqqqqqqqq&#10;qqqqqqqqqqqqqqqqqqqqqqqqqqqqqqqqqqqqqqqqqqqqqqqqqqqqqqqqqqqqqqqqqqqqqqqqqqqq&#10;qqqqqqqqqqqqqqqqqqqqqqqqqqqqqqqqqqqqqqqqqqqqqqqqqqqqqqqqqqqqqqqqqqqqqqqqqqqq&#10;qqqqqqqqqqqqqqqqqqqqqqqqqqqqqqqqqqqqqqqqqqqqqqqqqqqqqqqqqqqqqqqqqqqqqqqqqqqq&#10;qqqqqqqqqqqqqqqqqqqqqqqqqqqqqqqqqqqqqqqqqqqqqqqqqqqqqqqqqqqqqqqqqqqqqqqqqqqq&#10;qqqqqqqqwh4cCAAAAAAA+b82gqqqqqqqqqqqqqqqqqqqqqqqqqqqqqqqqqqqqqqqqqqqqqqqqqqq&#10;qqqqqqqqqqqqqqqqqqqqqqqqqqqqqqqqqqqqqqqqqqqqqqqqqqqqqqqqqqqqqqqqqqqqqqqqqqqq&#10;qqqqqqqqqqqqqqqqqqqqqqqqqqqqqqqqqqqqqqqqqqqqqqqqqqqqqqqqqqqqqqqqqqqqqqqqqqqq&#10;qqqqqqqqqqqqqqqqqqqqqqqqqqqqqqqqqqqqqqqqqqqqqqqqqqqqqqqqqqqqqqqqqqqqqqqqqqqq&#10;qqqqqqqqqqqqqqqqqqqqqqqqqqqqqqqqqqqqqqqqqqqqqqqqqqqqqqqqqqqqqqqqqqqqqqqqqqqq&#10;qqqqqqqqqqqqqqqqqqqqqqqqqqqqqqqqqqqqqqqqqqqqqqqqqqqqqqqqqqqqqqqqqqqqqqqqqqqq&#10;qqqqqqqqqqqqqqqqqqqqqqqqqqqqqqqqqqqqqqqqqqqqqqqqqqqqqqqqqqqqqqqqqqqqqqqqqqqq&#10;qqqqqqqqqqqqqqqqqqqqqqqqqqqqqqqqqqqqqqqqqqqqqqqqqqqqqqqqqqqqqqqqqqqqqqqqqqqq&#10;qqqqqqqqqqqqqqqqqqqqqqqqqqqqqqqqqqqqqqqqqqqqqqqqqqqqqqqqqqqqqqqqqqqqqqqqqqqq&#10;qqqqqqqqqqqqqqqqqqqqqqqqqqqqqqqqqqqqqqqqqqqqqqqqqqqqqqqqqqqqqqqqqqqqqqqqqqqq&#10;qqqqqqqqqqqqqqqqqqqqqqqqqqqqqqqqqqqqqqqqqqqqqqqqqqqqqqqqqqqqqqqqqqqqqqqqqqqq&#10;qqqqqqqqqqqqqqqqqqqqqqqqqqqqqqqqqqqqqqqqqqqqqqqqqqqqqqqqqqqqqqqqqqqqqqqqqqqq&#10;qqqqqqqqqqqqqqqqqqqqqqqqqqqqqqqqqqqqqqqqqqqqqqqqqqqqqqqqqqqqqqqqqqqqqqqqqqqq&#10;qqqqqqqqqqqqqqqqqqqqqqqqqqqqqqqqqqqqqqqqqqqqqqqqqqqqqqqqqqqqqqqqqqqqqqqqqqqq&#10;qqqqqqqqqqqqqqqqqqqqqqqqqqqqqqqqqqqqqqqqqqqqqqqqqqqqqqqqqqqqqqqqqqqqqqqqqqqq&#10;qqqqqqqqqqqqqqqqqqqqqqqqqqqqqqqqqqqqqqqqqqqqqqqqqqqqqqqqqqqqqqqqqqqqqqqqqqqq&#10;qqqqqqqqqqqqqqqqqqqqqqqqqqqqqqqqqqqqqqqqqqqqqqqqqqqqqqqqqqqqqqqqqqqqqqqqqqqq&#10;qqqqqqqqqqqqqqqqqqqqqqqqqqqqqqqqqqqqqqqqqqqqqqqqqqqqqqqqqqqqqqqqqqqqqqqqqqqq&#10;qqqqqqqqqqqqqqqqqqqqqqqqqqqqqqqqqqqqqqqqqqqqqqqqqqqqqqqqqqqqqqqqqqqqqqqqqqqq&#10;qqqqqqqqqqqqqqqqqqqqqqqqqqqqqqqqqqqqqqqqqqqqqqqqqqqqqqqqqqqqqqqqqqqqqqqqqqqq&#10;qqqqqqqqqqqqqqqqqqqqqqqqqqqqqqqqqqqqqqqqqqqqqqqqqqqqqqqqqqqqqqqqqqqqqqqqqqqq&#10;qqqqqqqqqqqqqqqqqqqqqqqqqqqqqqqqqqqqqqqqqqqqqqqqqqqqqqqqqqqqqqqqqqqqqqqqqqqq&#10;qqqqqqqqqqqqqqqqqqqqqqqqqqqqqqqqqqqqqqqqqqqqqqqqqqqqqqqqqqqqqqqqqqqqqqqqqqqq&#10;qqqqqqqqqqqqqqqqqqqqqqqqqqqqqqqqqqqqqqqqqqqqqqqqqqqqqqqqqqqqqqqqqqqqqqqqqqqq&#10;qqqqqqqqqqqqqqqqqqqqqqqqqqqqqqqqqqqqqqqqqqqqqqqqqqqqqqqqqqqqqqqqqqqqqqqqqqqq&#10;qqqqqqqqqqqqqqqqqqqqqqqqqqqqqqqqqqqqqqqqqqqqqqqqqqqqqqqqqqqqqqqqqqqqqqqqqqqq&#10;qqqqqqqqqqqqqqqqqqqqqqqqqqqqqqqqqqqqqqqqqqqqqqqqqqqqqqqqqqqqqqqqqqqqqqqqqqqq&#10;qqqqqqqqqqqqqqqqqqqqqqqqqqqqqqqqqqqqqqqqqqqqqqqqqqqqqqqqqqqqqqqqqqqqqqqqqqqq&#10;qqqqqqqqqqqqqqqqqqqqqqqqqqqqqqqqqqqqqqqqqqqqqqqqqqqqqqqqqqqqqqqqqqqqqqqqqqqq&#10;qqqqqqqqqqqqqqqqqqqqqqqqqqqqqqqqqqqqqqqqqqqqqqqqqqqqqqqqqqqqqqqqqqqqqqqqqqqq&#10;qqqqqqqqqqqqqqqqqqqqqqqqqqqqqqqqqqqqqqqqqqqqqqqqqqqqqqqqqqqqqqqqqqqqqqqqqqqq&#10;qqqqqqqqqqqqqqqqqqqqqqqqqqqqqqqqqqqqqqqqqqqqqqqqqqqqqqqqqqqqqqqqqqqqqqqqqqqq&#10;qqqqqqqqqqqqqqqqqqqqqqqqqqqqqqqqqqqqqqqqqqqqqqqqqqqqqqqqqqqqqqqqqqqqqqqqqqqq&#10;qqqqqqqqqqqqqqqqqqqqqqqqqqqqqqqqqqqqqqqqqqqqqqqqqqqqqqqqqqqqqqqqqqqqqqqqqqqq&#10;qqqqqqqqqqqqqqqqqqqqqqqqqqqqqqqqqqqqqqqqqqqqqqqqqqqqqqqqqqqqqqqqqqqqqqqqqqqq&#10;qqqqqqqqqqqqqqqqqqqqqqqqqqqqqqqqqqqqqqqqqqqqqqqqqqqqqqqqqqqqqqqqqqqqqqqqqqqq&#10;qqqqqqqqqqqqqqqqqqqqqqqqqqqqqqqqqqqqqqqqqqqqqqqqqqqqqqqqqqqqqqqqqqqqqqqqqqqq&#10;qqqqqqqqqqqqqqqqqqqqqqqqqqqqqqqqqqqqqqqqqqqqqqqqqqqqqqqqqqqqqqqqqqqqqqqqqqqq&#10;qqqqqqqqqqqqqqqqqqqqqqqqqqqqqqqqqqqqqqqqqqqqqqqqqqqqqqqqqqqqqqqqqqqqqqqqqqqq&#10;qqqqqqqqqqqqqqqqqqqqqqqqqqqqqqqqqqqqqqqqqqqqqqqqqqqqqqqqqqqqqqqqqqqqqqqqqqqq&#10;qqqqqqqqqqqqqqqqqqqqqqqqqqqqqqqqqqqqqqqqqqqqqqqqqqqqqqqqqqqqqqqqqqqqqqqqqqqq&#10;qqqqqqqqqqqqqqqqqqqqqqqqqqqqqqqqqqqqqqqqqqqqqqqqqqqqqqqqqqqqqqqqqqqqqqqqqqqq&#10;qqqqqqqqqqqqqqqqqqqqqqqqqqqqqqqqqqqqqqqqqqqqqqqqqqqqqqqqqqqqqqqqqqqqqqqqqqqq&#10;qqqqqqqqqqqqqqqqqqqqqqqqqqqqqqqqqqqqqqqqqqqqqqqqqqqqqqqqqqqqqqqqqqqqqqqqqqqq&#10;qqqqqqqqqqqqqqqqqqqqqqqqqqqqqqqqqqqqqqqqqqqqqqqqqqqqqqqqqqqqqqqqqqqqqqqqqqqq&#10;qqqqqqqqqqqqqqqqqqqqqqqqqqqqqqqqqqqqqqqqqqqqqqqqqqqqqqqqqqqqqqqqqqqqqqqqqqqq&#10;qqqqqqqqqqqqqqqqqqqqqqqqqqqqqqqqqqqqqqqqqqqqqqqqqqqqqqqqqqqqqqqqqqqqqqqqqqqq&#10;qqqqqqqqqqqqqqqqqqqqqqqqqqqqqqqqqqqqqqqqqqqqqqqqqqqqqqqqqqqqqqqqqqqqqqqqqqqq&#10;qqqqqqqqqqqqqqqqqqqqqqqqqqqqqqqqqqqqqqqqqqqqqqqqqqqqqqqqqqqqqqqqqqqqqqqqqqqq&#10;qqqqqqqqqqqqqqqqqqqqqqqqqqqqqqqqqqqqqqqqqqqqqqqqqqqqqqqqqqqqqqqqqqqqqqqqqqqq&#10;qqqqqqqqqqqqqqqqqqqqqqqqqqqqqqqqqqqqqqqqqqqqqqqqqqqqqqqqqqqqqqqqqqqqqqqqqqqq&#10;qqqqqqqqqqqqqqqqqqqqqqqqqqqqqqqqqqqqqqqqqqqqqqqqqqqqqqqqqqqqqqqqqqqqqqqqqqqq&#10;qqqqqqqqqqqqqqqqqqqqqqqqqqqqqqqqqqqqqqqqqqqqqqqqqqqqqqqqqqqqqqqqqqqqqqqqqqqq&#10;qqqqqqqqqqqqqqqqqqqqqqqqqqqqqqqqqqqqqqqqqqqqqqqqqqqqqqqqqqqqqqqqqqqqqqqqqqqq&#10;qqqqqqqqqqqqqqqqqqqqqqqqqqqqqqqqqqqqqqqqqqqqqqqqqqqqqqqqqqqqqqqqqqqqqqqqqqqq&#10;qqqqqqqqqqqqqqqqqqqqqqqqqqqqqqqqqqqqqqqqqqqqqqqqqqqqqqqqqqqqqqqqqqqqqqqqqqqq&#10;qqqqqqqqqqqqqqqqqqqqqqqqqqqqqqqqqqqqqqqqqqqqqqqqqqqqqqqqqqqqqqqqqqqqqqqqqqqq&#10;qqqqqqqqqqqqqqqqqqqqqqqqqqqqqqqqqqqqqqqqqqqqqqqqqqqqqqqqqqqqqqqqqqqqqqqqqqqq&#10;qqqqqqqqqqqqqqqqqqqqqqqqqqqqqqqqqqqqqqqqqqqqqqqqqqqqqqqqqqqqqqqqqqqqqqqqqqqq&#10;qqqqqqqqqqqqqqqqqqqqqqqqqqqqqqqqqqqqqqqqqqqqqqqqqqqqqqqqqqqqqqqqqqqqqqqqqqqq&#10;qqqqqqqqqqqqqqqqqqqqqqqqqqqqqqqqqqqqqqqqqqqqqqqqqqqqqqqqqqqqqqqqqqqqqqqqqqqq&#10;qqqqqqqqqqqqqqqqqqqqqqqqqqqqqqqqqqqqqqqqqqqqqqqqqqqqqqqqqqqqqqqqqqqqqqqqqqqq&#10;qqqqqqqqqqqqqqqqqqqqqqqqqqqqqqqqqqqqqqqqqqqqqqqqqqqqqqqqqqqqqqqqqqqqqqqqqqqq&#10;qqqqqqqqqqqqqqqqqqqqqqqqqqqqqqqqqqqqqqqqqqqqqqqqqqqqqqqqqqqqqqqqqqqqqqqqqqqq&#10;qqqqqqqqqqqqqqqqqqqqqqqqqqqqqqqqqqqqqqqqqqqqqqqqqqqqqqqqqqqqqqqqqqqqqqqqqqqq&#10;qqqqqqqqqqqqqqqqqqqqqqqqqqqqqqqqqqqqqqqqqqqqqqqqqqqqqqqqqqqqqqqqqqqqqqqqqqqq&#10;qqqqqqqqqqqqqqqqqqqqqqqqqqqqqqqqqqqqqqqqqqqqqqqqqqqqqqqqqqqqqqqqqqqqqqqqqqqq&#10;qqqqqqqqqqqqqqqqqqqqqqqqqqqqqqqqqqqqqqqqqqqqqqqqqqqqqqqqqqqqqqqqqqqqqqqqqqqq&#10;qqqqqqqqqqqqqqqqqqqqqqqqqqqqqqqqqqqqqqqqqqqqqqqqqqqqqqqqqqqqqqqqqqqqqqqqqqqq&#10;qqqqqqqqqqqqqqqqqqqqqqqqqqqqqqqqqqqqqqqqqqqqqqqqqqqqqqqqqqqqqqqqqqqqqqqqqqqq&#10;qqqqqqqqqqqqqqqqqqqqqqqqqqqqqqqqqqqqqqqqqqqqqqqqqqqqqqqqqqqqqqqqqqqqqqqqqqqq&#10;qqqqqqqqqqqqqqqqqqqqqqqqqqqqqqqqqqqqqqqqqqqqqqqqqqqqqqqqqqqqqqqqqqqqqqqqqqqq&#10;qqqqqqqqqqqqqgp7cCAAAAAAAOT/2giqqqqqqqqqqqqqqqqqqqqqqqqqqqqqqqqqqqqqqqqqqqqq&#10;qqqqqqqqqqqqqqqqqqqqqqqqqqqqqqqqqqqqqqqqqqqqqqqqqqqqqqqqqqqqqqqqqqqqqqqqqqqq&#10;qqqqqqqqqqqqqqqqqqqqqqqqqqqqqqqqqqqqqqqqqqqqqqqqqqqqqqqqqqqqqqqqqqqqqqqqqqqq&#10;qqqqqqqqqqqqqqqqqqqqqqqqqqqqqqqqqqqqqqqqqqqqqqqqqqqqqqqqqqqqqqqqqqqqqqqqqqqq&#10;qqqqqqqqqqqqqqqqqqqqqqqqqqqqqqqqqqqqqqqqqqqqqqqqqqqqqqqqqqqqqqqqqqqqqqqqqqqq&#10;qqqqqqqqqqqqqqqqqqqqqqqqqqqqqqqqqqqqqqqqqqqqqqqqqqqqqqqqqqqqqqqqqqqqqqqqqqqq&#10;qqqqqqqqqqqqqqqqqqqqqqqqqqqqqqqqqqqqqqqqqqqqqqqqqqqqqqqqqqqqqqqqqqqqqqqqqqqq&#10;qqqqqqqqqqqqqqqqqqqqqqqqqqqqqqqqqqqqqqqqqqqqqqqqqqqqqqqqqqqqqqqqqqqqqqqqqqqq&#10;qqqqqqqqqqqqqqqqqqqqqqqqqqqqqqqqqqqqqqqqqqqqqqqqqqqqqqqqqqqqqqqqqqqqqqqqqqqq&#10;qqqqqqqqqqqqqqqqqqqqqqqqqqqqqqqqqqqqqqqqqqqqqqqqqqqqqqqqqqqqqqqqqqqqqqqqqqqq&#10;qqqqqqqqqqqqqqqqqqqqqqqqqqqqqqqqqqqqqqqqqqqqqqqqqqqqqqqqqqqqqqqqqqqqqqqqqqqq&#10;qqqqqqqqqqqqqqqqqqqqqqqqqqqqqqqqqqqqqqqqqqqqqqqqqqqqqqqqqqqqqqqqqqqqqqqqqqqq&#10;qqqqqqqqqqqqqqqqqqqqqqqqqqqqqqqqqqqqqqqqqqqqqqqqqqqqqqqqqqqqqqqqqqqqqqqqqqqq&#10;qqqqqqqqqqqqqqqqqqqqqqqqqqqqqqqqqqqqqqqqqqqqqqqqqqqqqqqqqqqqqqqqqqqqqqqqqqqq&#10;qqqqqqqqqqqqqqqqqqqqqqqqqqqqqqqqqqqqqqqqqqqqqqqqqqqqqqqqqqqqqqqqqqqqqqqqqqqq&#10;qqqqqqqqqqqqqqqqqqqqqqqqqqqqqqqqqqqqqqqqqqqqqqqqqqqqqqqqqqqqqqqqqqqqqqqqqqqq&#10;qqqqqqqqqqqqqqqqqqqqqqqqqqqqqqqqqqqqqqqqqqqqqqqqqqqqqqqqqqqqqqqqqqqqqqqqqqqq&#10;qqqqqqqqqqqqqqqqqqqqqqqqqqqqqqqqqqqqqqqqqqqqqqqqqqqqqqqqqqqqqqqqqqqqqqqqqqqq&#10;qqqqqqqqqqqqqqqqqqqqqqqqqqqqqqqqqqqqqqqqqqqqqqqqqqqqqqqqqqqqqqqqqqqqqqqqqqqq&#10;qqqqqqqqqqqqqqqqqqqqqqqqqqqqqqqqqqqqqqqqqqqqqqqqqqqqqqqqqqqqqqqqqqqqqqqqqqqq&#10;qqqqqqqqqqqqqqqqqqqqqqqqqqqqqqqqqqqqqqqqqqqqqqqqqqqqqqqqqqqqqqqqqqqqqqqqqqqq&#10;qqqqqqqqqqqqqqqqqqqqqqqqqqqqqqqqqqqqqqqqqqqqqqqqqqqqqqqqqqqqqqqqqqqqqqqqqqqq&#10;qqqqqqqqqqqqqqqqqqqqqqqqqqqqqqqqqqqqqqqqqqqqqqqqqqqqqqqqqqqqqqqqqqqqqqqqqqqq&#10;qqqqqqqqqqqqqqqqqqqqqqqqqqqqqqqqqqqqqqqqqqqqqqqqqqqqqqqqqqqqqqqqqqqqqqqqqqqq&#10;qqqqqqqqqqqqqqqqqqqqqqqqqqqqqqqqqqqqqqqqqqqqqqqqqqqqqqqqqqqqqqqqqqqqqqqqqqqq&#10;qqqqqqqqqqqqqqqqqqqqqqqqqqqqqqqqqqqqqqqqqqqqqqqqqqqqqqqqqqqqqqqqqqqqqqqqqqqq&#10;qqqqqqqqqqqqqqqqqqqqqqqqqqqqqqqqqqqqqqqqqqqqqqqqqqqqqqqqqqqqqqqqqqqqqqqqqqqq&#10;qqqqqqqqqqqqqqqqqqqqqqqqqqqqqqqqqqqqqqqqqqqqqqqqqqqqqqqqqqqqqqqqqqqqqqqqqkZh&#10;B70AACAASURBVKqqqqqqqqqqqqqqqqqqqqqqqqqqqqqqqqqqqqqqqqqqqqqqqqqqqqqqqqqqqqqq&#10;qqqqqqqqqqqqqqqqqqqqqqqqqqqqqqqqqqqqqqqqqqqqqqqqqqqqqqqqqqqqqqqqqqqqqqqqqqqq&#10;qqqqqqqqqqqqqqqqqqqqqqqqqqqqqqqqqqqqqqqqqqqqqqqqqqqqqqqqqqqqqqqqqqqqqqqqqqqq&#10;qqqqqqqqqqqqqqqqqqqqqqqqqqqqqqqqqqqqqqqqqqqqqqqqqqqqqqqqqqqqqqqqqqqqqqqqqqqq&#10;qqqqqqqqqqqqqqqqqqqqqqqqqqqqqqqqqqqqqqqqqqqqqqqqqqqqqqqqqqqqqqqqqqqqqqqqqqqq&#10;qqqqqqqqqqqqqqqqqqqqqqqqqqqqqqqqqqqqqqqqqqqqqqqqqqqqqqqqqqqqqqqqqqqqqqqqqqqq&#10;qqqqqqqqqqqqqqqqqqqqqqqqqqqqqqqqqqqqqqqqqqqqqqqqqqqqqqqqqqqqqqqqqqqqqqqqqqqq&#10;qqqqqqqqqqqqqqqqqqqqqqqqqqqqqqqqqqqqqqqqqqqqqqqqqqqqqqqqqqqqqqqqqqqqqqqqqqqq&#10;qqqqqqqqqqqqqqqqqqqqqqqqqqqqqqqqqqqqqqqqqqqqqqqqqqqqqqqqqqqqqqqqqqqqqqqqqqqq&#10;qqqqqqqqqqqqqqqqqqqqqqqqqqqqqqqqqqqqqqqqqqqqqqqqqqqqqqqqqqqqqqqqqqqqqqqqqqqq&#10;qqqqqqqqqqqqqqqqqqqqqqqqqqqqqqqqqqqqqqqqqqqqqqqqqqqqqqqqqqqqqqqqqqqqqqqqqqqq&#10;qqqqqqqqqqqqqqqqqqqqqqqqqqqqqqqqqqqqqqqqqqqqqqqqqqqqqqqqqqqqqqqqqqqqqqqqqqqq&#10;qqqqqqqqqqqqqqqqqqqqqqqqqqqqqqqqqqqqqqqqqqqqqqqqqqqqqqqqqqqqqqqqqqqqqqqqqqqq&#10;qqqqqqqqqqqqqqqqqqqqqqqqqqqqqqqqqqqqqqqqqqqqqqqqqqqqqqqqqqqqqqqqqqqqqqqqqqqq&#10;qqqqqqqqqqqqqqqqqqqqqqqqqqqqqqqqqqqqqqqqqqqqqqqqqqqqqqqqqqqqqqqqqqqqqqqqqqqq&#10;qqqqqqqqqqqqqqqqqqqqqqqqqqqqqqqqqqqqqqqqqqqqqqqqqqqqqqqqqqqqqqqqqqqqqqqqqqqq&#10;qqqqqqqqqqqqqqqqqqqqqqqqqqqqqqqqqqqqqqqqqqqqqqqqqqqqqqqqqqqqqqqqqqqqqqqqqqqq&#10;qqqqqqqqqqqqqqqqqqqqqqqqqqqqqqqqqqqqqqqqqqqqqqqqqqqqqqqqqqqqqqqqqqqqqqqqqqqq&#10;qqqqqqqqqqqqqqqqqqqqqqqqqqqqqqqqqqqqqqqqqqqqqqqqqqqqqqqqqqqqqqqqqqqqqqqqqqqq&#10;qqqqqqqqqqqqqqqqqqqqqqqqqqqqqqqqqqqqqqqqqqqqqqqqqqqqqqqqqqqqqqqqqqqqqqqqqqqq&#10;qqqqqqqqqqqqqqqqqqqqqqqqqqqqqqqqqqqqqqqqqqqqqqqqqqqqqqqqqqqqqqqqqqqqqqqqqqqq&#10;qqqqqqqqqqqqqqqqqqqqqqqqqqqqqqqqqqqqqqqqqqqqqqqqqqqqqqqqqqqqqqqqqqqqqqqqqqqq&#10;qqqqqqqqqqqqqqqqqqqqqqqqqqqqqqqqqqqqqqqqqqqqqqqqqqqqqqqqqqqqqqqqqqqqqqqqqqqq&#10;qqqqqqqqqqqqqqqqqqqqqqqqqqqqqqqqqqqqqqqqqqqqqqqqqqqqqqqqqqqqqqqqqqqqqqqqqqqq&#10;qqqqqqqqqqqqqqqqqqqqqqqqqqqqqqqqqqqqqqqqqqqqqqqqqqqqqqqqqqqqqqqqqqqqqqqqqqqq&#10;qqqqqqqqqqqqqqqqqqqqqqqqqqqqqqqqqqqqqqqqqqqqqqqqqqqqqqqqqqqqqqqqqqqqqqqqqqqq&#10;qqqqqqqqqqqqqqqqqqqqqqqqqqqqqqqqqqqqqqqqqqqqqqqqqqqqqqqqqqqqqqqqqqqqqqqqqqqq&#10;qqqqqqqqqqqqqqqqqqqqqqqqqqqqqqqqqqqqqqqqqqqqqqqqqqqqqqqqqqqqqqqqqqqqqqqqqqqq&#10;qqqqqqqqqqqqqqqqqqqqqqqqqqqqqqqqqqqqqqqqqqqqqqqqqqqqqqqqqqqqqqqqqqqqqqqqqqqq&#10;qqqqqqqqqqqqqqqqqqqqqqqqqqqqqqqqqqqqqqqqqqqqqqqqqqqqqqqqqqqqqqqqqqqqqqqqqqqq&#10;qqqqqqqqqqqqqqqqqqqqqqqqqqqqqqqqqqqqqqqqqqqqqqqqqqqqqqqqqqqqqqqqqqqqqqqqqqqq&#10;qqqqqqqqqqqqqqqqqqqqqqqqqqqqqqqqqqqqqqqqqqqqqqqqqqqqqqqqqqqqqqqqqqqqqqqqqqqq&#10;qqqqqqqqqqqqqqqqqqqqqqqqqqqqqqqqqqqqqqqqqqqqqqqqqqqqqqqqqqqqqqqqqqqqqqqqqqqq&#10;qqqqqqqqqqqqqqqqqqqqqqqqqqqqqqqqqqqqqqqqqqqqqqqqqqqqqqqqqqqqqqqqqqqqqqqqqqqq&#10;qqqqqqqqqqqqqqqqqqqqqqqqqqqqqqqqqqqqqqqqqqqqqqqqqqqqqqqqqqqqqqqqqqqqqqqqqqqq&#10;qqqqqqqqqqqqqqqqqqqqqqqqqqqqqqqqqqqqqqqqqqqqqqqqqqqqqqqqqqqqqqqqqqqqqqqqqqqq&#10;qqqqqqqqqqqqqqqqqqqqqqqqqqqqqqqqqqqqqqqqqqqqqqqqqqqqqqqqqqqqqqqqqqqqqqqqqqqq&#10;qqqqqqqqqqqqqqqqqqqqqqqqqqqqqqqqqqqqqqqqqqqqqqqqqqqqqqqqqqqqqqqqqqqqqqqqqqqq&#10;qqqqqqqqqqqqqqqqqqqqqqqqqqqqqqqqqqqqqqqqqqqqqqqqqqqqqqqqqqqqqqqqqqqqqqqqqqqq&#10;qqqqqqqqqqqqqqqqqqqqqqqqqqqqqqqqqqqqqqqqqqqqqqqqqqqqqqqqqqqqqqqqqqqqqqqqqqqq&#10;qqqqqqqqqqqqqqqqqqqqqqqqqqqqqqqqqqqqqqqqqqqqqqqqqqqqqqqqqqqqqqqqqqqqqqqqqqqq&#10;qqqqqqqqqqqqqqqqqqqqqqqqqqqqqqqqqqqqqqqqqqqqqqqqqqqqqqqqqqqqqqqqqqqqqqqqqqqq&#10;qqqqqqqqqqqqqqqqqqqqqqqqqqqqqqqqqqqqqqqqqqqqqqqqqqqqqqqqqqqqqqqqqqqqqqqqqqqq&#10;qqqqqqqqqqqqqqqqqqqqqqqqqqqqqqqqqqqqqqqqqqqqqqqqqqqqqqqqqqqqqqqqqqqqqqqqqqqq&#10;qqqqqqqqqqqqqqqqqqqqqqqqqqqqqqqqqqoq7MGBAAAAAACQ/2sjqKqqqqqqqqqqqqqqqqqqqqqq&#10;qqqqqqqqqqqqqqqqqqqqqqqqqqqqqqqqqqqqqqqqqqqqqqqqqqqqqqqqqqqqqqqqqqqqqqqqqqqq&#10;qqqqqqqqqqqqqqqqqqqqqqqqqqqqqqqqqqqqqqqqqqqqqqqqqqqqqqqqqqqqqqqqqqqqqqqqqqqq&#10;qqqqqqqqqqqqqqqqqqqqqqqqqqqqqqqqqqqqqqqqqqqqqqqqqqqqqqqqqqqqqqqqqqqqqqqqqqqq&#10;qqqqqqqqqqqqqqqqqqqqqqqqqqqqqqqqqqqqqqqqqqqqqqqqqqqqqqqqqqqqqqqqqqqqqqqqqqqq&#10;qqqqqqqqqqqqqqqqqqqqqqqqqqqqqqqqqqqqqqqqqqqqqqqqqqqqqqqqqqqqqqqqqqqqqqqqqqqq&#10;qqqqqqqqqqqqqqqqqqqqqqqqqqqqqqqqqqqqqqqqqqqqqqqqqqqqqqqqqqqqqqqqqqqqqqqqqqqq&#10;qqqqqqqqqqqqqqqqqqqqqqqqqqqqqqqqqqqqqqqqqqqqqqqqqqqqqqqqqqqqqqqqqqqqqqqqqqqq&#10;qqqqqqqqqqqqqqqqqqqqqqqqqqqqqqqqqqqqqqqqqqqqqqqqqqqqqqqqqqqqqqqqqqqqqqqqqqqq&#10;qqqqqqqqqqqqqqqqqqqqqqqqqqqqqqqqqqqqqqqqqqqqqqqqqqqqqqqqqqqqqqqqqqqqqqqqqqqq&#10;qqqqqqqqqqqqqqqqqqqqqqqqqqqqqqqqqqqqqqqqqqqqqqqqqqqqqqqqqqqqqqqqqqqqqqqqqqqq&#10;qqqqqqqqqqqqqqqqqqqqqqqqqqqqqqqqqqqqqqqqqqqqqqqqqqqqqqqqqqqqqqqqqqqqqqqqqqqq&#10;qqqqqqqqqqqqqqqqqqqqqqqqqqqqqqqqqqqqqqqqqqqqqqqqqqqqqqqqqqqqqqqqqqqqqqqqqqqq&#10;qqqqqqqqqqqqqqqqqqqqqqqqqqqqqqqqqqqqqqqqqqqqqqqqqqqqqqqqqqqqqqqqqqqqqqqqqqqq&#10;qqqqqqqqqqqqqqqqqqqqqqqqqqqqqqqqqqqqqqqqqqqqqqqqqqqqqqqqqqqqqqqqqqqqqqqqqqqq&#10;qqqqqqqqqqqqqqqqqqqqqqqqqqqqqqqqqqqqqqqqqqqqqqqqqqqqqqqqqqqqqqqqqqqqqqqqqqqq&#10;qqqqqqqqqqqqqqqqqqqqqqqqqqqqqqqqqqqqqqqqqqqqqqqqqqqqqqqqqqqqqqqqqqqqqqqqqqqq&#10;qqqqqqqqqqqqqqqqqqqqqqqqqqqqqqqqqqqqqqqqqqqqqqqqqqqqqqqqqqqqqqqqqqqqqqqqqqqq&#10;qqqqqqqqqqqqqqqqqqqqqqqqqqqqqqqqqqqqqqqqqqqqqqqqqqqqqqqqqqqqqqqqqqqqqqqqqqqq&#10;qqqqqqqqqqqqqqqqqqqqqqqqqqqqqqqqqqqqqqqqqqqqqqqqqqqqqqqqqqqqqqqqqqqqqqqqqqqq&#10;qqqqqqqqqqqqqqqqqqqqqqqqqqqqqqqqqqqqqqqqqqqqqqqqqqqqqqqqqqqqqqqqqqqqqqqqqqqq&#10;qqqqqqqqqqqqqqqqqqqqqqqqqqqqqqqqqqqqqqqqqqqqqqqqqqqqqqqqqqqqqqqqqqqqqqqqqqqq&#10;qqqqqqqqqqqqqqqqqqqqqqqqqqqqqqqqqqqqqqqqqqqqqqqqqqqqqqqqqqqqqqqqqqqqqqqqqqqq&#10;qqqqqqqqqqqqqqqqqqqqqqqqqqqqqqqqqqqqqqqqqqqqqqqqqqqqqqqqqqqqqqqqqqqqqqqqqqqq&#10;qqqqqqqqqqqqqqqqqqqqqqqqqqqqqqqqqqqqqqqqqqqqqqqqqqqqqqqqqqqqqqqqqqqqqqqqqqqq&#10;qqqqqqqqqqqqqqqqqqqqqqqqqqqqqqqqqqqqqqqqqqqqqqqqqqqqqqqqqqqqqqqqqqqqqqqqqqqq&#10;qqqqqqqqqqqqqqqqqqqqqqqqqqqqqqqqqqqqqqqqqqqqqqqqqqqqqqqqqqqqqqqqqqqqqqqqqqqq&#10;qqqqqqqqqqqqqqqqqqqqqqqqqqqqqqqqqqqqqqqqqqqqqqqqqqqqqqqqqqqqqqqqqqqqqqqqqqqq&#10;qqqqqqqqqqqqqqqqqqqqqqqqqqqqqqqqqqqqqqqqqqqqqqqqqqqqqqqqqqqqqqqqqqqqqqqqqqqq&#10;qqqqqqqqqqqqqqqqqqqqqqqqqqqqqqqqqqqqqqqqqqqqqqqqqqqqqqqqqqqqqqqqqqqqqqqqqqqq&#10;qqqqqqqqqqqqqqqqqqqqqqqqqqqqqqqqqqqqqqqqqqqqqqqqqqqqqqqqqqqqqqqqqqqqqqqqqqqq&#10;qqqqqqqqqqqqqqqqqqqqqqqqqqqqqqqqqqqqqqqqqqqqqqqqqqqqqqqqqqqqqqqqqqqqqqqqqqqq&#10;qqqqqqqqqqqqqqqqqqqqqqqqqqqqqqqqqqqqqqqqqqqqqqqqqqqqqqqqqqqqqqqqqqqqqqqqqqqq&#10;qqqqqqqqqqqqqqqqqqqqqqqqqqqqqqqqqqqqqqqqqqqqqqqqqqqqqqqqqqqqqqqqqqqqqqqqqqqq&#10;qqqqqqqqqqqqqqqqqqqqqqqqqqqqqqqqqqqqqqqqqqqqqqqqqqqqqqqqqqqqqqqqqqqqqqqqqqqq&#10;qqqqqqqqqqqqqqqqqqqqqqqqqqqqqqqqqqqqqqqqqqqqqqqqqqqqqqqqqqqqqqqqqqqqqqqqqqqq&#10;qqqqqqqqqqqqqqqqqqqqqqqqqqqqqqqqqqqqqqqqqqqqqqqqqqqqqqqqqqqqqqqqqqqqqqqqqqqq&#10;qqqqqqqqqqqqqqqqqqqqqqqqqqqqqqqqqqqqqqqqqqqqqqqqqqqqqqqqqqqqqqqqqqqqqqqqqqqq&#10;qqqqqqqqqqqqqqqqqqqqqqqqqqqqqqqqqqqqqqqqqqqqqqqqqqqqqqqqqqqqqqqqqqqqqqqqqqqq&#10;qqqqqqqqqqqqqqqqqqqqqqqqqqqqqqqqqqqqqqqqqqqqqqqqqqqqqqqqqqqqqqqqqqqqqqqqqqqq&#10;qqqqqqqqqqqqqqqqqqqqqqqqqqqqqqqqqqqqqqqqqqqqqqqqqqqqqqqqqqqqqqqqqqqqqqqqqqqq&#10;qqqqqqqqqqqqqqqqqqqqqqqqqqqqqqqqqqqqqqqqqqqqqqqqqqqqqqqqqqqqqqqqqqqqqqqqqqqq&#10;qqqqqqqqqqqqqqqqqqqqqqqqqqqqqqqqqqqqqqqqqqqqqqqqqqqqqqqqqqqqqqqqqqqqqqqqqqqq&#10;qqqqqqqqqqqqqqqqqqqqqqqqqqqqqqqqqqqqqqqqqqqqqqqqqqqqqqqqqqqqqqqqqqqqqqqqqqqq&#10;qqqqqqqqqqqqqqqqqqqqqqqqqqqqqqqqqqqqqqqqqqqqqqqqqqqqqqqqqqqqqqqqqqqqqqqqqqqq&#10;qqqqqqqqqqqqqqqqqqqqqqqqqqqqqqqqqqqqqqqqqqqqqqqqqqqqqqqqqqqqqqqqqqqqqqqqqqqq&#10;qqqqqqqqqqqqqqqqqqqqqqqqqqqqqqqqqqqqqqqqqqqqqqqqqqqqqqqqqqqqqqqqqqqqqqqqqqqq&#10;qqqqqqqqqqqqqqqqqqqqqqqqqqqqqqqqqqqqqqqqqqqqqqqqqqqqqqqqqqqqqqqqqqqqqqqqqqqq&#10;qqqqqqqqqqqqqqqqqqqqqqqqqqqqqqqqqqqqqqqqqqqqqqqqqqqqqqqqqqqqqqqqqqqqqqqqqqqq&#10;qqqqqqqqqqqqqqqqqqqqqqqqqqqqqqqqqqqqqqqqqqqqqqqqqqqqqqqqqqqqqqqqqqqqqqqqqqqq&#10;qqqqqqqqqqqqqqqqqqqqqqqqqqqqqqqqqqqqqqqqqqqqqqqqqqqqqqqqqqqqqqqqqqqqqqqqqqqq&#10;qqqqqqqqqqqqqqqqqqqqqqqqqqqqqqqqqqqqqqqqqqqqqqqqqqqqqqqqqqqqqqqqqqqqqqqqqqqq&#10;qqqqqqqqqqqqqqqqqqqqqqqqqqqqqqqqqqqqqqqqqqqqqqqqqqqqqqqqqqqqqqqqqqqqqqqqqqqq&#10;qqqqqqqqqqqqqqqqqqqqqqqqqqqqqqqqqqqqqqqqqqqqqqqqqqqqqqqqqqqqqqqqqqqqqqqqqqqq&#10;qqqqqqqqqqqqqqqqqqqqqqqqqqqqqqqqqqqqqqqqqqqqqqqqqqqqqqqqqqqqqqqqqqqqqqqqqqqq&#10;qqqqqqqqqqqqqqqqqqqqqqqqqqqqqqqqqqqqqqqqqqqqqqqqqqqqqqqqqqqqqqqqqqqqqqqqqqqq&#10;qqqqqqqqqqqqqqqqqqqqqqqqqqqqqqqqqqqqqqqqqqqqqqqqqqqqqqqqqqqqqqqqqqqqqqqqqqqq&#10;qqqqqqqqqqqqqqqqqqqqqqqqqqqqqqqqqqqqqqqqqqqqqqqqqqqqqqqqqqqqqqqqqqqqqqqqqqqq&#10;qqqqqqqqqqqqqqqqqqqqqqqqqqqqqqqqqqqqqqqqqqqqqqqqqqqqqqqqqqqqqqqqqqqqqqqqqqqq&#10;qqqqqqqqqqqqqqqqqqqqqqqqqqqqqqqqqqqqqqqqqqqqqqqqqqqqqqqqqqqqqqqqqqqqqqqqqqqq&#10;qqqqqqqqqqqqqqqqqqqqqqqqqqqqqqqqqqqqqqqqqqqqqqqqqqqqqqqqqqqqqqqqqqqqqqqqqqqq&#10;qqqqqqqqqqqqqqqqqqqqqqqqqqqqqqqqqqqqqqqqqqqqqqqqqqqqqqqqqqqqqqqqqqqqqqqqqqqq&#10;qqqqqqqqqqqqqqqqqqqqqqqqqqqqqqqqqqqqqqqqqqqqqqqqqqqqqqqqqqqqqqqqqqqqqqqqqqqq&#10;qqqqqqqqqqqqqqqqqqqqqqqqqqqqqqqqqqqqqqqqqqqqqqqqqqqqqqqqqqqqqqqqqqqqqqqqqqqq&#10;qqqqqqqqqqqqqqqqqqqqqqqqqqqqqqqqqqqqqqqqqqqqqqqqqqqqqqqqqqqqqqqqqqqqqqqqqqqq&#10;qqqqqqqqqqqqqqqqqqqqqqqqqqqqqqqqqqqqqqqqqqqqqqqqqqqqqqqqqqqqqqqqqqqqqqqqqqqq&#10;qqqqqqqqqqqqqqqqqqqqqqqqqqqqqqqqqqqqqqqqqqqqqqqqqqqqqqqqqqqqqqqqqqqqqqqqqqqq&#10;qqqqqqqqqqqqqqqqqqqqqqqqqqqqqqqqqqqqqqqqqqqqqqqqqqqqqqqqqqqqqqqqqqqqqqqqqqqq&#10;qqqqqqqqqqqqqqqqqqqqqqqqqqqqqqqqqqqqqqqqqqqqqqqqqqqqqqqqqqqqqqqqqqqqqqqqqqqq&#10;qqqqqqqqqqqqqqqqqqqqqqqqqqqqqqqqqqqqqqqqqqqqqqqqqqqqqqqqqqqqqqqqqqqqqqqqqqqq&#10;qqqqqqqqqqqqqqqqqqqqqqqqqqqqqqqqqqqqqqqqqqqqqqqqqqqqqqqqqqqqqqqqqqqqqqqqqqqq&#10;qqqqqqqqqqqqqqqqqqqqqqqqqqqqqqqqqqqqqqqqqqqqqqqqqqqqqqqqqqqqqqqqqqqqqqqqqqqq&#10;qqqqqqqqqqqqqqqqqqqqqqqqqqqqqqqqqqqqqqqqqrQHBwIAAAAAgvytVxigAgAAAAAAAAAAAAAA&#10;AAAAAAAAAAAAAAAAAAAAAAAAAAAAAAAAAAAAAAAAAAAAAAAAAAAAAAAAAAAAAAAAAAAAAAAAAAAA&#10;AAAAAAAAAAAAAAAAAAAAAAAAAAAAAAAAAAAAAAAAAAAAAAAAAAAAAAAAAAAAAAAAAAAAAAAAAAAA&#10;AAAAAAAAAAAAAAAAAAAAAAAAAAAAAAAAAAAAAAAAAAAAAAAAAAAAAAAAAAAAAAAAAAAAAAAAAAAA&#10;AAAAAAAAAAAAAAAAAAAAAAAAAAAAAAAAAAAAAAAAAAAAAAAAAAAAAAAAAAAAAAAAAAAAAAAAAAAA&#10;AAAAAAAAAAAAAAAAAAAAAAAAAAAAAAAAAAAAAAAAAAAAAAAAAAAAAAAAAAAAAAAAAAAAAAAAAAAA&#10;AAAAAAAAAAAAAAAAAAAAAAAAAAAAAAAAAAAAAAAAAAAAAAAAAAAAAAAAAAAAAAAAAAAAAAAAAAAA&#10;AAAAAAAAAAAAAAAAAAAAAAAAAAAAAAAAAAAAAAAAAAAAAAAAAAAAAAAAAAAAAAAAAAAAAAAAAAAA&#10;AAAAAAAAAAAAAAAAAAAAAAAAAAAAAAAAAAAAAAAAAAAAAAAAAAAAAAAAAAAAAAAAAAAAAAAAAAAA&#10;AAAAAAAAAAAAAAAAAAAAAAAAAAAAAAAAAAAAAAAAAAAAAAAAAAAAAAAAAAAAAAAAAAAAAAAAAAAA&#10;AAAAAAAAAAAAAAAAAAAAAAAAAAAAAAAAAAAAAAAAAAAAAAAAAAAAAAAAAAAAAAAAAAAAAAAAAAAA&#10;AAAAAAAAAAAAAAAAAAAAAAAAAAAAAAAAAAAAAAAAAAAAAAAAAAAAAAAAAAAAAAAAAAAAAAAAAAAA&#10;AAAAAAAAAAAAAAAAAAAAAAAAAAAAAAAAAAAAAAAAAAAAAAAAAAAAAAAAAAAAAAAAAAAAAAAAAAAA&#10;AAAAAAAAAAAAAAAAAAAAAAAAAAAAAAAAAAAAAAAAAAAAAAAAAAAAAAAAAAAAAAAAAAAAAAAAAAAA&#10;AAAAAAAAAAAAAAAAAAAAAAAAAAAAAAAAAAAAAAAAAAAAAAAAAAAAAAAAAAAAAAAAAAAAAAAAAAAA&#10;AAAAAAAAAAAAAAAAAAAAAAAAAAAAAAAAAAAAAAAAAAAAAAAAAAAAAAAAAAAAAAAAAAAAAAAAAAAA&#10;AAAAAAAAAAAAAAAAAAAAAAAAAAAAAAAAAAAAAAAAAAAAAAAAAAAAAAAAAAAAAAAAAAAAAAAAAAAA&#10;AAAAAAAAAAAAAAAAAAAAAAAAAAAAAAAAAAAAAAAAAAAAAAAAAAAAAAAAAAAAAAAAAAAAAAAAAAAA&#10;AAAAAAAAAAAAAAAAAAAAAAAAAAAAAAAAAAAAAAAAAAAAAAAAAAAAAAAAAAAAAAAAAAAAAAAAAAAA&#10;AAAAAAAAAAAAAAAAAAAAAAAAAAAAAAAAAAAAAAAAAAAAAAAAAAAAAAAAAAAAAAAAAAAAAAAAAAAA&#10;AAAAAAAAAAAAAAAAAAAAAAAAAAAAAAAAAAAAAAAAAAAAAAAAAAAAAAAAAAAAAAAAAAAAAAAAAAAA&#10;AAAAAAAAAAAAAAAAAAAAAAAAAAAAAAAAAAAAAAAAAAAAAAAAAAAAAAAAAAAAAAAAAAAAAAAAAAAA&#10;AAAAAAAAAAAAAAAAAAAAAAAAAAAAAAAAAAAAAAAAAAAAAAAAAAAAAAAAAAAAAAAAAAAAAAAAAAAA&#10;AAAAAAAAAAAAAAAAAAAAAAAAAAAAAAAAAAAAAAAAAAAAAAAAAAAAAAAAAAAAAAAAAAAAAAAAAAAA&#10;AAAAAAAAAAAAAAAAAAAAAAAAAAAAAAAAAAAAAAAAAAAAAAAAAAAAAAAAAAAAAAAAAAAAAAAAAAAA&#10;AAAAAAAAAAAAAAAAAAAAAAAAAAAAAAAAAAAAAAAAAAAAAAAAAAAAAAAAAAAAAAAAAAAAAAAAAAAA&#10;AAAAAAAAAAAAAAAAAAAAAAAAAAAAAAAAAAAAAAAAAAAAAAAAAAAAAAAAAAAAAAAAAAAAAAAAAAAA&#10;AAAAAAAAAAAAAAAAAAAAAAAAAAAAAAAAAAAAAAAAAAAAAAAAAAAAAAAAAAAAAAAAAAAATYDqwQAA&#10;BbRJREFUAAAAAAAAAAAAAAAAAAAAAAAAAAAAAAAAAAAAAAAAAAAAAAAAAAAAAAAAAAAAAAAAAAAA&#10;AAAAAAAAAAAAAAAAAAAAAAAAAAAAAAAAAAAAAAAAAAAAAAAAAAAAAAAAAAAAAAAAAAAAAAAAAAAA&#10;AAAAAAAAAAAAAAAAAAAAAAAAAAAAAAAAAAAAAAAAAAAAAAAAAAAAAAAAAAAAAAAAAAAAAAAAAAAA&#10;AAAAAAAAAAAAAAAAAAAAAAAAAAAAAAAAAAAAAAAAAAAAAAAAAAAAAAAAAAAAAAAAAAAAAAAAAAAA&#10;AAAAAAAAAAAAAAAAAAAAAAAAAAAAAAAAAAAAAAAAAAAAAAAAAAAAAAAAAAAAAAAAAAAAAAAAAAAA&#10;AAAAAAAAAAAAAAAAAAAAAAAAAAAAAAAAAAAAAAAAAAAAAAAAAAAAAAAAAAAAAAAAAAAAAAAAAAAA&#10;AAAAAAAAAAAAAAAAAAAAAAAAAAAAAAAAAAAAAAAAAAAAAAAAAAAAAAAAAAAAAAAAAAAAAAAAAAAA&#10;AAAAAAAAAAAAAAAAAAAAAAAAAAAAAAAAAAAAAAAAAAAAAAAAAAAAAAAAAAAAAAAAAAAAAAAAAAAA&#10;AAAAAAAAAAAAAAAAAAAAAAAAAAAAAAAAAAAAAAAAAAAAAAAAAAAAAAAAAAAAAAAAAAAAAAAAAAAA&#10;AAAAAAAAAAAAAAAAAAAAAAAAAAAAAAAAAAAAAAAAAAAAAAAAAAAAAAAAAAAAAAAAAAAAAAAAAAAA&#10;AAAAAAAAAAAAAAAAAAAAAAAAAAAAAAAAAAAAAAAAAAAAAAAAAAAAAAAAAAAAAAAAAAAAAAAAAAAA&#10;AAAAAAAAAAAAAAAAAAAAAAAAAAAAAAAAAAAAAAAAAAAAAAAAAAAAAAAAAAAAAAAAAAAAAAAAAAAA&#10;AAAAAAAAAAAAAAAAAAAAAAAAAAAAAAAAAAAAAAAAAAAAAAAAAAAAAAAAAAAAAAAAAAAAAAAAAAAA&#10;AAAAAAAAAAAAAAAAAAAAAAAAAAAAAAAAAAAAAAAAAAAAAAAAAAAAAAAAAAAAAAAAAAAAAAAAAAAA&#10;AAAAAAAAAAAAAAAAAAAAAAAAAAAAAAAAAAAAAAAAAAAAAAAAAAAAAAAAAAAAAAAAAAAAAAAAAAAA&#10;AAAAAAAAAAAAAAAAAAAAAAAAAAAAAAAAAAAAAAAAAAAAAAAAAAAAAAAAAAAAAAAAAAAAAAAAAAAA&#10;AAAAAAAAAAAAAAAAAAAAAAAAAAAAAAAAAAAAAAAAAAAAAAAAAAAAAAAAAAAAAAAAAAAAAAAAAAAA&#10;AAAAAAAAAAAAAAAAAAAAAAAAAAAAAAAAAAAAAAAAAAAAAAAAAAAAAAAAAAAAAAAAAAAAAAAAAAAA&#10;AAAAAAAAAAAAAAAAAAAAAAAAAAAAAAAAAAAAAAAAAAAAAAAAAAAAAAAAAAAAAAAAAAAAAAAAAAAA&#10;AAAAAAAAAAAAAAAAAAAAAAAAAAAAAAAAAAAAAAAAAAAAAAAAAAAAAAAAAAAAAAAAAAAAAAAAAAAA&#10;AAAAAAAAAAAAAAAAAAAAAAAAAAAAAAAAAAAAAAAAAAAAAAAAAAAAAAAAAAAAAAAAAAAAAAAAAAAA&#10;AAAAAAAAAAAAAAAAAAAAAAAAAAAAAAAAAAAAAAAAAAAAAAAAAAAAAAAAAAAAAAAAAAAAAAAAAAAA&#10;AAAAAAAAAAAAAAAAAAAAAAAAAAAAAAAAAAAAAAAAAAAAAAAAAAAAAAAAAAAAAAAAAAAAAAAAAAAA&#10;AAAAAAAAAAAAAAAAAAAAAAAAAAAAAAAAAAAAAAAAAAAAAAAAAAAAAAAAAAAAAAAAAAAAAAAAAAAA&#10;AAAAAAAAAAAAAAAAAAAAAAAAAAAAAAAAAAAAAAAAAAAAAAAAAAAAAAAAAAAAAAAAAAAAAAAAAAAA&#10;AAAAAAAAAAAAAAAAAAAAAAAAAAAAAAAAAAAAAAAAAAAAAABgCTtDss2gAsmdAAAAAElFTkSuQmCC&#10;UEsDBAoAAAAAAAAAIQAWrjUiJKACACSgAgAUAAAAZHJzL21lZGlhL2ltYWdlMi5wbmeJUE5HDQoa&#10;CgAAAA1JSERSAAAB9AAAAfQIBgAAAMvW34oAAAAGYktHRAD/AP8A/6C9p5MAAAAJcEhZcwAADsQA&#10;AA7EAZUrDhsAACAASURBVHic7N15nN1VfT/+1/ssn+Vus09mkhBCNpawh8UIaAA3BKxag+Ly1far&#10;tNalYr98+62tv461i11cqpUqXaX1WyS0aq21tKCxiguKyhYIBAjZM5PMzJ27fD6fs71/f9xhE2z9&#10;Skgg+Twfj5CB+VzuOZ+5c9/3nPM+7wOUSqVSqVQqlUqlUqlUKpVKpVKpVCqVSqVSqVQqlUqlUqlU&#10;KpVKpVKpVCqVSqVSqVQqlUqlUqlUKpVKpVKpVCqVSqVSqVQqlUqlUqlUKpVKpVKpVCqVSqVSqVQq&#10;lUqlUqlUKpVKpVKpVCqVSqXSU6ND3YBSqVQqHSD833y/fMc/rJU/3lKpVHquux7oF0sRFgjMnfvg&#10;U76vD3xvNVe3NrDjsm8f7NaVDpIyoJdKpdJz2OLr16LL+zBN98ulel09j1MNAFXpKciEuHCUE3vV&#10;nm23262s6DaR7dsOTBzihpcOOHWoG1AqlUqln83Sr62DmTWo2OFFKQ+dk/nieYEwGAjcVEIyOsSa&#10;Vch8V7LaLCuNr2Xb7rqtNrw4tLHjUDe/dICVI/RSqVR6jlr45fMQVWTS2tn9AFfcG0OVB3wiFEtC&#10;UAAjEPsAchREUxS0P9xRT+O3Oey/Z+REjU0nbjrUXSgdQOUIvVQ6BNatWweZJGDvQVLC5zk2btx4&#10;qJtVeo7xNqCzL5wplHxVUQljVPUslRVeCZBgQASIEMBeCNakkNOZuTOXjp+sH+juV+ZQt790YIlD&#10;3YBS6UjUqVTg81ypWm3U57na12we6iaVnoNMYeG8PcFVzSJUPYnIE2kLUgVYFcTSELSF0oaolsEs&#10;zrSN/IX77k+PsqZ8+z/clD/RUgnA0nXr0L90KfqXLj1ozzk5MiJY4Xg9NHTMXT/8oVh5/EkH7blL&#10;h4fgHRxslbWLlcxBMMRkyJMhJgMIA5YWrAxIZeT62qDUr/QQS9tdBv51xaHuQukAKgN66Yh34ite&#10;gWqaon/p0mR269aDklfSqVahOBjl6YFEx+dc/OrXLx0cG8NL3vSmg/H0pcOECAxlQputz5gKBFEg&#10;wCPAwcMhwIPhKQiHwB6KHIfEDoLC6qbuxDGXq66HkzKgl45oKy66COQZpPWCBY3GWhykRNFNGzag&#10;y8BXpNzNUEZG8qq+xWNVTfJgPH3pMCECIRLRAyFQsxCWrbIcwAjMYDACBwR4ODAFCCROAinHSmJ5&#10;X0grUShfb4eTMqCXjmgJKWTBxdUgTpHM7ePPOSccrOfeIgROJ+3h+ZsiUq4ioucRIlz0hncdrCaU&#10;nuOMNDA+3E8kdnkWFJjIKs8sHAAHwM+P2D0IQCAJJaC9MstTK/uSUI7QDydlQC8d0TQJ9It0kZS0&#10;yCn1oOvrO3hPvmEDFrKESqNtUic3K51c4n3cENIfvDaUntNyMY2ZdO9UKPx9KIQLBDAxQMxEDAID&#10;3PtbcYAMgSA9ecn9IKoIKkPA4aT8aZaOWIvXrge8QqJoNTN23zoz0+yGgzZABwD8y4a/g6SAINwm&#10;53CSiuwZLgSsu/yKg9qO0nOTlW0AO4wicWtkoxZz6FVzp8dWjogJggEVGIo9AgUKElGISXFZieSw&#10;Ugb00hGrkhKmmiINwDFW0X3HJXW3M88PfkOCg5qdfaDgcL+1/vWFD8NRubRZ+mlsmEP68CJPOmwk&#10;YBMHgMFMIDySDkIEgLh3cAtLMAtwkCp46P/uLJfSc0sZ0EtHpBPWr4eOgJEhscqxHBRNbkbQwCEo&#10;7iLyHHml4aWkz0Za6FpMA1qWv5qln8IJQHbVTgqStstI3EkkXGDMx3ICEYGImIjYCQknIhY+ZRRk&#10;yQYffBnSDyflu0bpiEROgOscKS9+znmM7CPlPB2a+ccNGzaAowpIuXujOH4ojXQyN11FeXpG6afC&#10;gOhGISIyBDATEIAn7NdgIjjJcERgowMFscsCs0U2e6haXXoGlCmOpSMSB0Dmam0rK96FRPzfZIC8&#10;zQ7d51uOInCoesR0R2Cib3wpEph/Xy6VnuC3gUq1gvicIYQZRvMDOyhZ4y7o2nCREyEiwcwUwAwI&#10;IiYQvAgAOWjLpBG2Q4q/n979o51JdexQ96Z0AJUj9NKRiQUc8yDHqgkZXRuMbKv0UDVmAnv3pAip&#10;XlpE6dgssPesn7dlMC89wcJPr0HfO1YAHwB1r+pS330yifxRK0bPPOP9WcIf6/bnKxEFCAGan2oH&#10;CYAkQ7PmqLNgTjfHr6fMXj69QPxztPAYm3f2HOpulQ6gcoReOiKxBKBFoRUmXaxaYKBbOTSfbxed&#10;0sH3/7Eqzr3SvUD7sFwAqC0klFPuJQDA9UDVjyPzbVRP7quo69cO6C/RwnyBfYHVnYtsFNb6yKQK&#10;FsxAEL1gDg7zCXHg1MSZMOrvDXc+3DkqeyhCB2Z8GLj0oUPdu9IBVAb00pFJEohoq2RqKlIvnk3D&#10;NoXkEKS4A8kgcNb/mBrwvn6h5/C92EYdEuVe9FJPJYyhI3fLml94gulXrxRVeaaJ7VKr8qOKeLbu&#10;kkxolpAiQiCCEEw0H8nBAQSGBHcqUfjm1NmbH+59Awx6+BD3rHSglZtjSkek0dUng4EpmVSbrPR6&#10;IWuboLB74JyzMX3rrQetHSe/8VeRDgRQnLycCGOSw0fRbe4nVcPW7208aO0oPQt9fw2qP78QAgIN&#10;s2SNi+TVnbp9Q7e/fVyetEaL2MQkWWiZgWMDkwhASpLEval2MIhAggAXKHFZVTTuXraRuqoT7e1D&#10;32sXofuZqUPdy9IBVK6hl45ImzZ8Fk4K7DezN4e4tksqeVZIKaauO6jtYDC852Nz6/531/hc33Xr&#10;JOUWG6+eOKjtKD3LfG0d9H6JzhB0NaudTRF/tNvXPNsMzhCJPEh2UMKSEgIkGwDVSPlAki0Y3Mv6&#10;xHxSnBAIgqWR2SuztPtZuXP4wnS6WrPtBPV/OusQd7R0IJUBvXTEynyONB3MAtwNPpg+sa+owx/k&#10;XLQQEMBD3vtR57zA0nVq35bNB7cNpWcXBuL6Ltioovrvdueawv1xlvi1rupIE5GUgZA4iMgCcYGg&#10;HEEwBAEsAlg6BHIA9abbKQBKAJRk0iStC73yHy/2N37RWzVUqXmccNcJh7rHpQOkXEMvHbF2bNiA&#10;Zb/4dviiu4VN/hYto5cLJ649mG2g4AFnlRDYIYP6/MbPTpilp647mE34Lz2+7AgB+OS6ddBagARB&#10;SQWGAENAgCBJApCwATDOwQcHDgFmcg98p4Xu1gfKNL+fQnz3CIo199HIdY2TjFT/p0iKs13VEEUC&#10;EAGsHEgGIgEQhV4VOGKAACIGwCBQr447iEDMgIdUACqenXfHukJfGRmFoYXtT7VnEnOIu1w6QMo1&#10;9NIRrX7q6TAxbIXkKhlFIxnSrzVXvQzYtPEZf+5jX/GLIA7QSqygwItc1V5bGxnvbr3lP57x5/5p&#10;re79ofcC+A6ARfU6RuO0FsfqBCYsk6RWOPBaQJwREQZIiBHP6lzP7iTv3SpJdJSsVpPmj763f8vo&#10;ON/RaR/iHj3LvWEQUkeoPrBkkCW9P2vYVxQDmZIVFogB1gFSBSLpAQGQAMT86Lz3h0HEEMB8UCcQ&#10;ExGYggSEIBKS4SX1ibZcnTcrWwC7OXlNH7rX7T/UvS89TeUIvXT4Wr8e6Nzd+7q7Cdj45EucBioi&#10;6ep65ZsEnPfw3iQaGJJm5iA0zzIBjhc6032zlEqq2BV6dPAgPPN/7yMvfSkkacw8vA2X3XOH2ACE&#10;i8YX8V/ceSf9xUsveqvoZO/QghItIft1XPUeKtVRM3fKWO9JtlyssqISiKyrJd8YvfDi907c/OWH&#10;1q9azRvuu5veedKZvKIxgBAc3vvtrx7q7j4rJOvHkX92N5k3rIgaJnlzJ81e5apzSqUKkMReMiA9&#10;SbIgEcCiV6edAAjMT69jvlQcMxgBvVPRBYJgCGIoD7D0hApz6KMlPkvfSFn3q0xp61D3v/T0lQG9&#10;dNgay3Psqa6WmNpAC8QytxcPPumaXddcgxXv+g1kindolSxefmx8bqcZfXXpW/4GW//2F57R9rEQ&#10;yAIG4P2pkYrumcvbIRHJf/UIDJ71XQDA4Nm3Yssn3n3A2/Txiy6CVhGYgdzmg/aYFSeeteDolad6&#10;u6Nf5rfUdu/MXOEWu+bcEpvnql5toN7ox2yzjW5WpF7HTvbXP81Ffoxvzb0UUqU+okwrrSfWrZML&#10;0L/4vLElqwi029p8Okzv3zmBI3zH/QRQGRsHTWoMrF/TiKy4LE+67/Fxp09rASIBFgISlgJ5BOlB&#10;vSE4gN6oXDBD9GbdQQR4IvjwyIJJQABBeiawg5GKoRmqYeAzXivE0Fry9t8XX78WOy779qG5B6UD&#10;ogzopcNWJQScNjt7WlAvSvZOP/jNn3SdJ4Vg2edJtEol6euSHX3fkoPFM7sn/aKL0AkGaZRGQVSV&#10;AQ9GGIhMHLKnuvyE9ROw0zfg/ptfQyve9YloQNviQDfpiivWoNNkVOdMo5rUVke6+uqqk5cUWXPB&#10;ziLfM5WqP1m95tLr6lJ8hzX9z67LG2k6hGYnYM9MC94LyD7ddtb/w3CcnBW0fwFDqAjxdYk0e2we&#10;X5YX2RsrVpwgtNgrk+pNk5u/+v5ti5eFFxHhpu0PHOguPbtNAPUFi8DMaO/ZJUZOO30ZM1/RTfI3&#10;Z9ViBJGEUhJBCFBgigCE4GGiXvU3FeYDOHqjbwGGmD8PlRnz4/NeHXdiAQ+GER6MGCBJNjLMNT2G&#10;trigz6hvuKp4ytfeI20dHFwBpWuIGyNo37oHxa4Wuhu2PvP3qfRTK7PcS4etIecQSblCCZy25wcP&#10;/sSTV4TUUCKtpqKvP036nhetaJ0MHbD4yo88Y22rRzVMusnYmfCa3LglNti9ZnHVkI6f8vqk30IP&#10;3h29+KoPPn9ZpXu2fgYKz9SzATzUN6XrjZFfqsja9baZvXv7/buOfWj77r69k1PHFt3inbrCa51J&#10;T6/Ew41qdQEVPqa5jieiBIwERlTbXVRcLpJGpT4YKkkj6ebhzdbUXktWvGty99RLd+zYs2T/ZPNM&#10;1/Fvl2dd8Gerjl65+qbtD9CJo6MHvE/PVpXXHYVKfhRae3eKvrHFQwtOXPPOwocN7TR/T5bOjYjY&#10;QWoBAQYE4DUBMoCkB4GgvIBmQPYm1CE4QMJBwILYgzhAPDoFD2A+uHuSEHCQIodQFiothEB2drFA&#10;L/Z46pPXFl+/HsOLz8L09BbRqI83RBDj6pyhWnfDVup/zfKDeNdK/51yhF46bMleUes2kYz+q+uE&#10;kJAJ7UbAf4rMvEno+EVd07mzSEyGiQlgYuKAt02TwsLa+NLuzNwrZH0oimO1w0+5zI88dVOVYgwc&#10;040DVc8g6e+tkD3gbQKAhTPLKGcmM9Oi7lRT7mzNcbvVJpIC/SZZPpgPfHi268c6ksigCsQNZPE4&#10;unDUMQWkiAZrPvlgt7PnxIhsXZsu+nR0qW+JF4bMVX3mkBcWjoBqJe7vF+qX24NR5fcuvPDXf/Pm&#10;myeBnxBVDiN9lx+N5j88TMNfPKdWp8UvLIR/a0atFzntKyqKOaIBGDCIc4AKQFhIIZgRwCRIMIEo&#10;PO7E8/nsdn7k1vXOT33k3wi90TrNf4s5EHFgsCAhA1SkBmzH1qR+isZOAEVrG5LG0emyE8fPz224&#10;PAS3MLbppmOue+lfZptnbl/6C8di68X/+kzestJPqQzopcMWEcBEQnhEAAgjI4ypJ1fGkhGBQ7Kf&#10;yF0LkbzcK5wZp375jijf1MjjMPcMtC1RFSjPFtUa6VqFRfBBQOLBjz71rECUBpBRNdauTnC7Qnj6&#10;R71++tJLwTqBUBqkNVrdLth7U4TmZ4jVbhtXr5QJn6RMJIwjahe1+n4nTu52A1reQFbqgOtD0EMo&#10;VAQbSSQxKrHtvNi3CrTdPlAwSKpaBsZAQAqW/RCJgSOD2VBk9drAf3qBTQIN95bTzuCRWg0rh4bh&#10;OcCaDO/+yleedj+fTcY+fx7Mplkc/c8vWJp5/8ZMm9cbna3kJBApwUKASHqQsAgiQ1CBWXqSCHBS&#10;gFhBew/I0HuBz/tvPwUxEEIv+50Dg5kRAkODIQS7SPjAT3F8cH18Faa2f1csP3nhWh/8/1ekZo2L&#10;g4wLeXaUy8HkjOFfkyzLE16eJcqAXjqMMRR8bIAhrFsnqlu3hs5TBPR7/+B9OP6qD8MH+7CI5G6T&#10;dc8t8uxli7PGA92K+cnrij/B8jf9LwhPaG3bDDu7H/vvuuVJ19ipKYTR8aRarVUqg31TmJvbHORP&#10;2kU6gbltFn1L+ELHYYUofIvF0xvIXv3610N4Rui2KyFKTohEVO1L/Z7tO3Y8UE8X7W3tMZ+jkQHE&#10;GPkjE2O0kwP74yrmkgZ37CwVdhaRixBzDYQGnK6Ckgqc93B+GhGGMdudgwGhWomgRT9klKAIg1A6&#10;wOusm1XDBi/tb4Lm5iZu3tj99KWXDidR9SgrVCtv798uVFR8cv16vGPDhqfV12eDBdeeDJYRgrGI&#10;Tug/q6Xc75jYPN+TqYpEQ6iIQAFeWxQiB5OFgIcwmlxMcKoLFhGkV5DsEeZH4Y+Y337+k9FjGfEM&#10;gJlBBCYOpMh1qaoy736sqBID4V8ZCxdemjiLC01kT4yjtlCa2EWqUsjKRVVOvtT2k9fhegCXHfDb&#10;Vvp/VAb00mErDwGRwCw7Pv8kopvu3Lr1B4MrVvD0li1PupZCQELIiiLbLLw6DVFyekhCtVLE2fSP&#10;XXvS/7kaLAi5ZbgAdDLG1NXv6H1zYgL53hxJ2432LT5Obf7mH+0ePeX5PHn7t57wdKYA94s0kXEi&#10;oji+y/Q3boqyp67vccK6Edxxw5R4wZXmPIDuKajYK8PPXkLi4+96F3RuYTtzA/WB8bd257JfMc25&#10;vqRe//6yo1b/dduKllmtNm/vpHc6lezOGtWxlotZRjV0nRN5vhvKMxJKwA4QyOCtQSg6YM9gb2Fk&#10;ClcfRafw6HAKyAWwFEM0ItbKQ6d2Ush8w4jcvysWcvTTP3f56yqg1yEzJ0hhp5WIP82J/hvh+Tm/&#10;cX3k+hMQgoIwphpUfLFz4Te7/Z2TXJRzGhJIERNLQkAXRhQBQYpKq97WrO8TWrTarn2Oq+eKicFQ&#10;YCoABACPS3V/wlc/Cc3/c/40NiI4ESDJVwVJXQy08WOfE9B5+f0Uf3aFCv1xv9Wk+kOADJo6UWCf&#10;cr/PaPWu4haJKZSnCT0LlElxpcOWZcaUCbcyiZ2Ris5dcdFFUVqvP+W1ioBOpDvWhs9IxDtVXFmg&#10;XVyPdMAJj19Dn5jANHVBgQfiRJzSybgWqcfVf9+4ETsXJKIucGYltu898c1XLePRUWD9eiy89Ar0&#10;Hd+rnd1MTldxY1AmcdKF83fWO26mVXlykL7kNz+C4aM91k+coBppdUtVJF+vyHrm6Wd//4yZkSU6&#10;Huobu1hl/CuYnFlip2f6uNV5IebyP0PH/rUz+hNUW/jzM43xkclklJt9izCVDqFJfcjiEdhkBFbU&#10;4ANBGoM4FKjYFmpZE8p1wWAEXQWrQbRDP/ZFw9gTjWBvOo6ZaCG6amxU1Ja8wfUfd96AHnq3tvz7&#10;sbPnh+7cmJmbPR5Z8XZt+bwA4GOXX/4z9/XZQIQKIPKar/a/sUjch4pqdpIKgSPEFGImF2dciA5b&#10;9iEylVZ1rvLDuBN/KPLRmyos/iQpkq52Etr11sUdAQE0PyJ/bFjOj66q9yrHPTHAP/bfHj0rnYis&#10;BozWoy7TS2dOuUfo7QNPGOmrLy7jaZsZZ80eT7BzWqEbxWChIZ1zEG4Omw7/vIfnijKglw5bXc+o&#10;Kt0MUfR5SHlqRcrVKk2f8to7/uQqzJJBp9P9IXN+m/Ly2AjyNYloRa28juFf+1PgrItQuWMLdsZt&#10;lTlzcbD2d+tJvlDYH5vompjgnNTdVkQDXqp1U/1apkgh4iqqK06trLj8qhectIrepZR8N0HMiMBf&#10;uW0hckePe19cN4Hlv/BH2NdhNBa7RUruvqASx3do6LsTkeDbH/3oz3xf6lGEvhBqAXQewMM+UciJ&#10;kM129N4Hdw88uHnX8I494cJuXnlnkKNjJhpGFjQ6xqEtIuyvDWFffQzNuB+5qAA6AqleHXEVKUjB&#10;UJJAIoLTA5iRfWjHNRiZoEsSnUoNbdlX6RT1Vztf/wvrq7/osmK4cAHTXct5XoCzYoU3/pdsrBc8&#10;jc8uh9zwP7wY4AjaD7/CSvs+m9olXLEcaSIpFMABDh0SzD7KonvjVvQnlOu3sm99gr25x+fcFnDw&#10;XoKDBsHAkQSjl8FG81nuvSx2QiBCoF4SXKBeZnsAw5NHoAARBJSXkCxAgqER2Gsz7Di8bGDDmro9&#10;auYJQ36nWsDDG40M9j5Yk+VRoEIEzliQt/K+EMLXB1acE1Ae2vasUE65lw5bD950E0655BUwkm4H&#10;xCVBqVN1o/EDPLaU+AQ5W3RqNqu7+PPO4Uwj5ZWhGOCawL9tN3T/0DEnFvs/98e0ZNXV9cLvO9sY&#10;faeYG9vWuuv7wOL/ifSYkyH1/ZCngu/92w89fOwVv3MnwvzCpBeARBrVx95mGL8knFoCY/ZC8u80&#10;o/5vj3UQdtcf2Vo+gSEn8cBDXbX8guE1WvLlnv2kiuyfR0G0TPb0KjZXpETfyEhz2579fxXq8RYZ&#10;D51ZzcVKO+NWTu7ZW9k9m7NFLpM+2xARAz4AwcL7gjqIkUUpPPeDYaA9I4JDxQVIb8HwIHbgABip&#10;0E00ukkMowDNjFgLeE0oWCMzIWo281XKS/ZBIRCTqvbBizDpEJosVJ80GJjctW3v0+rwISTh4FFd&#10;KEP2Vtb+KIrBSikwWbBwSPI4U66yBeB/tYb+eVrkd9SBjhAREDwcSHg48gxIFgBbEAsQ5KML54T5&#10;tW/qjc8Y3Pv60e1qBBkkiBWYI8gQgYWACgESjEyYCJycq6rxMdWvLP1RJ936aPsrALq/DcaXlAAF&#10;ilyLoQBlGrtJq489NJfe1l9RR3hloGePMqCXDmteEkQcb9f9/R/wkKeLAbvgqNe9bu/cww+DmTH3&#10;ne88em0nshjLawEd/LuuYswF+Wu5Uh/MXPfVx1T4Y1g4vrX+lr+5I7L7pYuihwob/sWZ+/PZ73+S&#10;gAnK1o7Tor583I0Nm+aPNk4JSXcFSA8AiqtD3Vb+6z5O36riwX5RBCjX/s5s1f8TNXdncd84MPEb&#10;WDcxgb0/ItzzBS/Ouaqy1gb6/a7gZuTcp+YCzSxKAm74wG88rXvSV62i2e66NNK37unO3fpQMZcO&#10;8NhxXid/NBeJ8+fcPhGacxD7JiGdRoUjRFKiHQJyAroUoYj7kEsLHxwoy7DQeVRgwMgQQChEhI6O&#10;MZdE6FZTCDAST6iKQC4vOLCAKQJ1ioBOlJJJRq2shJ1CmDtyUfytJLvZO8c//Md/uP/o4098ei+C&#10;Qyl4xMKdVqTh9FC1oAhkZIAgA20iU82jG9jGf7x9Z2tzZQw2jRVa0gEvvxMLvnIaiD2DBcDz1dlZ&#10;QAcCPVIWDnjkCJb5AN6r3z5fUQZgASKCCJrBCoUKsKqAChqx1WACRYJBMl8FG63vfG/rHf1HLw2z&#10;2AoASAcXYPRvV8etQV7OihIGMRnVFDl/ynXb1/Up9rOucijubOkplIezlA5rk5s3Y/E558Bz3EYa&#10;j7gouswP9Od60aJs6oYb8upZz4fdub138caNGDvtEoSKKkJavS8lIUNUO8siWWJNWGdhXxnV7WS9&#10;NnBvsH5XMdfZUamPiP5TX7mwcVry/L5qcZZAeI8AH5eedN7taRQtYOtqsqVn4k64Ki/oVzmqVHSS&#10;gF3z4YDOX+wptv8QAO+/5g+wbt0EvCbUV7FadLo6U0bR7wfyYxbh4/+B1n/GLHjj+9/3tO/JZzZu&#10;xHXfugUbvvttHLdqOSKx1Bk5JkI6eIHl2rHdjIS1gZQXlDhNiQOlRUGR71UZKxChUBqFiuCUhiag&#10;6h20t/CakAuFTpyiGadoxhGcjjDoAhY4j35roQtDwoCkE1RwwJySsEla2LTx952o8/77ZOsHidOT&#10;+a6H92FxnbP9O7B2cQMXT3Wfqhz/s1rtVYvhXTi7W7ev47RANQCKPFjkXDXV/TFX/2zr3Mavx066&#10;fK4G97ofAH/fm5Covn4MDCwKMlxuY5tACoAcSeqdskaiNzoXj+5JJzD3KroHBgILMCSYiJkIgQIC&#10;FSA2iEIvqc5AIGEwYJQ1sj624vh/c1k+2/3HfVj87y+GnK3C1fUpRtM78sQuUyyDsMl1QYWPuLua&#10;+6N+Qveycg/6s0U5Qi8d9m675hqc8rZfA8/Q7WbUv8jBf4qhb17wzv/1yfb2XQ/hV14CXD0BANjy&#10;iXdj6cTfQDg323X2z4Wl5VpUXt/WjdEsRBTy7vu82Q/Xrf8jab848/piqPh8RnISy6QeaLCBztSU&#10;oNaurNPdIz3vUC55XpfptVZJORBHLMLMAz7YD4Ui+6dB3fDTZhYAMGXuwcj9x6u8Ks/1Dr8tuVgW&#10;J+Jj3vKNx+k43CufXrXXifXroSEQwBAgWAR09FJ40Q+W9EKn+09q1VJhhwTQbEGRRsUDMi/gbY40&#10;0jBaYFowOn11sI5hSGFWWcRSwmgNQQqZ1mjHMdqRgtUCMRgD1mI4y1CzBbpCoiWrmEOE2VoVIa3C&#10;xUg5pksHVP/msf2bP/NQa4cPBRBXKjBrF0erN2xyfWecEf78qEG8/fP//nRfEgcNgwBiYhIgDiDZ&#10;S05jSMAqZwrKsAlcNArgvbc94bGWAR2oLVl0yVEfa0KQzL3yMjz//3+qJ6VHR+sAABJgCnAQYJMi&#10;LWIQE6zygGAQCQqpBXleGVr5WXJkeGvt6xfCeQ1VsStzF36rSLMzJEFELvk2Ofmney/58u7Km5Zh&#10;9n23PVULSodImRRXOiJwTugOyU5e7/sz7/St3sk3ksfbO4tW1WrSov7uq4ArrgAAbJ34BThnUVgx&#10;E5BfHXx3E0sPgmIr+1a2hf+1uDaz0qaV1845+Qcdn7wMuu9oJ6MB47V0VB1jq680c2KmtWduiync&#10;UPZtnwAAIABJREFUyzMXjQZKyRu/3Rrze3t22uuKQnZrhrDcDGL8eZfg7m99juQpeghGvtEaWuVt&#10;uLodZv4qwM4MWzztinWJBSzCYAK51iIMphwhti1QmD2VId/eyt2yfUFSURsC940jVAbhlIRxBjAZ&#10;Ip9DuwxkOyBbgKxDcAE5E6YVYUoIzCDFlKpgn47RUQqeGdpZROwQuxzatBGFAmCDrrCYrUhkIkGH&#10;h2kq61thivSDGvX3rKhWx2+48zvi2Mr4KeuaJ75v9OLXvjU5anAU4b8s+vesI5QE6bipvXIiAEZ6&#10;WKHgkKAQiK3nAWCdgKo96bGFYbQQ9iFgVnqJwL1ENy8YPB/QH60F82iROHpckJ/PemfqfRUipK3+&#10;fVUz+FdR1vgmFdpKB3AgOAlQ5CtQ4ty9SqkaGIj86lw1rg4xvZxUniSOWpHlP9978Zfvjv90nLt/&#10;9+TDjkqHVjnlXjoi7L3jW6i87MUQnZBVufLDEFD1rH+uHumz00Rv39ee3JvmQ8ENvAjYuhHNb34Z&#10;6qyLMdmS+yqRbTLR8Sz0QEAsoDgJIrQcKkudaqxhEZMLnlzwRByIA5M36EMINXbh/MzK14Zgk6rI&#10;d8HZD+3rdj6HrLALGsWokjRWBJn2D/VzdXS1IOQXquBertL46l2T05/WQrcRG3z3Dz/wtO/Bi1Yc&#10;h5oTa/pk7cP9Mj43c3leiGDhB/5Hx0av2ZEJPasHIPsXIJAikxXQJCEFoGINIyMYlWDWBbR1FSxl&#10;bz+6YzALFKThOIXXEXIiGEEQgaBdQMQOCQDhA4pA6EjCjCa0ahUKFCOQhvQGje5sddTk5w2xOf2F&#10;CxetjbvmyqRrXikDzuQo3Tw3M333wLZt2PT0XxIHhXrDSiSK2Dp7sU/zQdLMLBVpL6CCEtLL29uL&#10;dn4nLhre//MTC67JyxYg77CqSHWBrZqVPrZQrCHJEMtH9qH3RvwgQgCB5vemexJgEhBCQLCAdARt&#10;Yq7kyU1jWeMdXenu5hDOtcoNQxCk0CyhSYZq35hINyk2p9rgfrdd9euc7EgdVEh9fGMyFP5Yztby&#10;1iUPAE//JVk6wMop99IzYuSTJ0A5DQUHxQQpcmx595MLuhxMOyYmsOrK30URwk5W0UdFIoUJ7i0M&#10;Oby4b+kHdtxnbhlcJRyt+b3eMRemjf6KsoD7ouv6/XGCn2PhLrKsFs756jsFqZgc4JwlEzyC94gE&#10;IWaCZYEi85eSjWGZZCpbDwqamxCE7y4kd4ro0yegUBexl8PVSM5Sznf39etNIZ97Xjdv3anC3Bf0&#10;3Gw2i0XY8amffYva41HhYIKrze7btZQCn26q8UnVev3BrsuPzzshMkRoR3W0dQLhAR3F8AGosIBk&#10;D0sS0zZg1hE8A/Ae2jokWQGNApESiIKFzxle86NBxQWJOa+xlwjdiJA7ixYpZFLDuUeKnXQhQxOp&#10;66AWbCxDdmEx076w3ZyknD0PLV5Yb6QLj//ql74hR5Yu9di69YDck2eaVwI7lXx4pGtvtFb/kkuM&#10;UBwgWYCZYwYtWrCvosyQLJ6woHLtyYAh9FdEH0jXWTKIA2TQ6J2r1tvL15tZf2xU3jtl7bFZd2IB&#10;YoIIClHQHRXEjXt43yy8vkdxcmtXh5VWKqoESVYGFBW70uT+w4JCKpU4RlGLrXaIrZxKgv28nxPN&#10;Bkax7+lXHi49A8qAXjrwJoCi1QbqtZouKqNSze40nBzw4z5/Fvd99Lew+MrfhSfeybb4uBDIhden&#10;IyvedtQaxUHQXNd5D6W7OkZw7WanMjQSD0Q8BZv/5RyLb3qVfCDowWXSBAIc2DO8YwTvyYJYguAd&#10;wxgpZUigNIVE445EcMi7s7/nDJ8MYMjraj8JJXqFy/MLPcwmrqn3a1/88Pa/v2Zy/OQ12H3j9Qes&#10;764wCIKdac6x3NvUYnDoWDUcr9Tey9RWUY9raAaLaWvgSYGrdezzHnHwEMHDs0BXAi0tAElQwSIt&#10;uhg1BRpUIA0ByveS4iQYXkawMkLBCk1O0RUOKlLIpYUVEl6kcE5AsSPtulwJM6iFach8P7r5NEK3&#10;S847tOEo9Sbtk/LY1evW6Wz/w8+ZnektJVExrgCp65WJL+k6vyQiIFAAS09CYVE0Oh7LLOvMPO5x&#10;EQO55WoC/Sob8SmemCUTQQR4IcHk5w9j4cfS3Lm3B/2RzWxg6i3f97LkWRVimzfhGyZkmN5z1/T4&#10;0Lk36cy9yldcLUCABeAqmchjf5K2ROQj1MFoeheUiW6Foa/r0MWWC8oz05+tyoBeAhio3z6MaCZB&#10;urUPkISguLcgQ0AIAewD2AH2ng5mPrSDBt69hKvnLsKOy578y93ftxSzza1igT/t7DyEN5v6wCeA&#10;zveG//BY7Pv1zQe/fz9mx0d/C2PvmUDms63N7sxvL8TQcib61UD132xmfrFjYR07q9JqVjtmybe6&#10;zdlj2XZODXlzslYb/0Mr4wfZ0vJcClYKREbOv4kKOM/oFDnIBEDHkMoiTlMRXHhxO5cvMagkEIVQ&#10;UOShWQaChyHWYbsX2OBc8X2anto3euyJ2H3HgU04Il+ArdxbadS2VWUyZjIr7P5pIcmiojQawqEq&#10;PVqSqas0CorgJfVKmDiPXmK0BkGCXQDnHcgiw5gCRuAB0+rV/07qMCTR9A4FaRRBwEAhCAlHAkHH&#10;IKFBUkAFBlsDaTuUioK17YK7HcggKU0aoL54Lgi3t4hUa7o9NzWY7uBswQBw50MH9N48Y17+Ffhb&#10;T8HU3iXfH7bmFlXwEi8tSDGYHIixjBwvJJU8VmGYAfq3LuqT1UWOwqVZbGvofYYChJuv+CYAuMfK&#10;tM5vU2MAfj7bHSwgSPaG7A5sC9xpqbnT5AG1+imejL61qtVDTcyd5EiztgmlliGoV2TWK4ucu6w6&#10;aVsG8W9pZ89uq5+81l969igD+hFuwbUnI//6DJov3E6Lrj1uULI82gZ/LAlaxsQ1IgpEInPk9yjC&#10;rmhFfduCa5dP6mS0ZYvprHHtCKwskOm5Rw9nIC2w9Oh1Ue46L7TBvJpc4ant3x1i1Tq0vX3Mno9N&#10;AFdcgeTBHXbXTddsXvyRj7zX7nany1rtw2lUOznpH44pSr2O9LJ9xg1kViYQlXF26V+ZIBIwwbMk&#10;CE1Cc28KVCkQByIhQMLCRyksDLMISIT0AokXgFLA/Qr+oWA6OWAzy7zVanxh6vRjbh98YE9IAEze&#10;ctMB77MIHjXkW4p4+H2oipdEXbqc5viowqveNqZ2EyHTJPo0WEt4IQGhYIgQRO/kbZofAjIRhCMk&#10;iUQcLETWhfDdXpUyR9BRDRIKAb2aOr0iKARmBRIEFgRPARQM4AqQzwE4MoHgokqo6piCLh6yNP22&#10;Row7jVTsTDsIsahI9c4Dfm+eSUVfBpz5pUzecP5fJx1xqhF8HFUZkfAIMOPOJsdC4q4nPOZlWyj9&#10;6zWLsqSzMCQgHRSctIAsSHHoBX3iXgnX+dE40FtHD3gkYY4YgSCYWVrdUkF+Z2qq0tXLp5FMD2CX&#10;4geOcurLUSc53leMjDggsRJORig0oRCGuROLaje9hQLfOFNtmIHOM3H2YOlAKQP6kYqB+u0LYPe0&#10;kGwbqMZ/W3u+EeGyruycFmK3xCWhASJFIGZwoOCMZDELi92C9IPB7btT5nyLjuL75/TUngG7xOu/&#10;q4JYg4NE2+/WolE5ulCtFLNyXSSqJ9vR2Vt+/PCHQ+qaa5ADaLz0pTz7z/dm7Y0Lvz34G/pKAbue&#10;gz06OCHybHYbEx8d1wfX5QXXM6ciIkDKACk14EWv/KYI8OyA4CGlgtAOKBzAgJQFN9LqXdLadtfQ&#10;2ZHQtwjYL8JkTW/DVCHkbl+N2o1dLbSHGpj+u089I92NYOFEJZMkv1qo+l391eqYdPT6brurbLBk&#10;8y686ABpB3AxFGkIDvBCwBIB1Fu9ZQgEKQFF8AQY72HZQ0uCQ0DuLTzCo6VH58d7iDxDegYHhmFG&#10;UAGABdiC2cMwYHQFTkpIVUAleut0597bnO9vDiqgcBKxSvCeGw9tLsb/s1X3ofaVY1hJ8SMK/FVn&#10;1TLvbEQIZDUapMVq4vCPC258Cfa+tLclr++mVawT4XMVSHBgAUVeACwtJDMA0fuQxGH+94kAiEdC&#10;OR49uIV76+jB8JS3/m6sv8fau0dgFdAoMsekvyiL+voi7i73UYD2BgIa5Am6YNLd+qTy4i+31dS2&#10;PiOw+7LnSjrikakM6Eeo/jtHMXvKXlp0+ykrvbdvy3TxqkIVSyhmSRHAMpCgXhYtk5dMrAKhgoCF&#10;8Ob0wtPFOtGTUaG2jLmVN3ngP4j1/YZcBzIg6EgphQGfCnAQi7DPntV59dZv1W8b5xZ2H+ruP8Hc&#10;jTcCmIBa8o0w/Qc3f2fg1z+9KUxPVbiSiMRJUmnj/K7g42RAPUBDJgIUMkQUYJIY0ABlBjCEIAQ4&#10;knCRBCsBJiAIj67LV2dsArmsnpn81Z6LF4bgOrqq7k37Bz6nQFtM1txXn42nilPPRftH3zzg/awa&#10;g2bcBwcNY+TccGXwoSwiP6kqqik09kGgxRVYBiJnoAJDMYOFg5eAIYKFhiMJCCBIRlNLPFR4FCAM&#10;yxiRFvCUYJYFuhDwAKQPiGCRWoPUBxgGWkqAUg0hgUwLsIghCNBSgzkAyME0G0y9TnPG40++9hw+&#10;F50A+nNg596bZxadfOH/jeforCwuzjQJMaRUgv3JHKGqrO88cn31CwPgxDxci5LNTbYrTOwZAqS9&#10;hhAOngBBgJwv/cogeOEBLyEYCPMjdx08k4uBIno479DW2veWcPvMbQBtBL64BjuK1g9HK8NfkAW/&#10;3UVzqQtMTJJzaNS6td3aqQ86dG4czGM3nTy3tgweicqAfqT59BrUEgZvb2HpXQuO7Xj8sZH2JSbN&#10;VZRqAEwQHiwEIB6pRkUgEvTInldmRoCoZKClebDLVGZfEnejHcTuX2KZ/suefP/NC5ORmiU7LARg&#10;K06parxy4TVr0tbq/d1D2f2faAIQXyVgG6B2bWquOO1o042SozpU/99zmXgNWe6LQxs6VVNFksaF&#10;TevSEQTlCELCywBEAFiAleqlxglC8AxDnlwIfcJ092jT/YILRRo0KY5TINHnQ6nzXNs3q1z7FoE/&#10;hAXjW9sAVddcwp36GcDGiQPSxSIZQV8+pbclo6NKeGl0tW86JuxNK2jKPsxFBBMieKmgPBB5ixoM&#10;FDuwAFok0JQxOlEMIwgMiXY1wSQ7FCHHTHDQnlFIxqQEupoQhEPFWAzmOerOIuWAICQm84CmlwiN&#10;BEEIWBmhGxh7HYOUBsGDbBirUaMSyzD7i6euxV//6Nv0xtPO4PFGA812E9fc9twpatLa+xCWrFgd&#10;lg347903Fd3gsvTMQllUmICiWJN6cWI7pu/ia+uA8zciFg7c17dXmdZduQ8v67KVMgRIQQgkwRRA&#10;eNyJavNLGiBAMAHMEMQQTPBWB/JyF1fdjNpfe3SGbK7IUBUDRlL8uVomX9SOzamzlVmvukI22pUd&#10;sY0+svVl5//F4A9+FJJd24Hzv/XUnSs9a5QB/UhyPZDk+9HOhvR4u7Z2zpk/6NQ7Z/pqrjQYoABG&#10;6AVyxQAx0SMngD1aN5oZBFLwSMgg1y64mJBVzCLKzBXw7Vf2q+TbVplgdb6ahEHkI6hYjXUGTRzt&#10;bDz7Avr69ajNZmhfcK4YO+cVQyLgedtmorcEnZ/k1ZSxSL/GzXxGhjmpUL/W6/QXClRfH5SEQAYn&#10;AzgBEObXM6k3Me2FgCwi+OChtPaJqn6yOVz5aL9BxGlOjpJYzU3/crcz/WJDchERv1K7An2NgU8e&#10;c/lbJx/avXh/I51zB2rVkkWCuf7Vxy9E9XeZ0wWTBS+6z1K0lVLkuh9WR/CQkK5A4jMMUo4FXKDi&#10;PMAC+0WEbdrDS8DKFI4IhVaYrVaRC8ZU3gJ7DykiWK3hpEccHPqCw2LXRr3oQtsCslLFQFzBVptj&#10;2iuwUnAkUEgBKSPsYYvAOUYo6VQ5Xl1F8XND/YMn/P5LLh3hSN/08O6HP1MfiOwBui0HxwSw7Gsj&#10;2Nsml0bRdaaLS6wy57J07Gv6aMvign2Jv63SFa4LIEhCdWoydPsqRjFDBw/Bvcz2MP/6evyv5iPb&#10;1oLoHceiAjP5ALAG59q5jLZVoijv6Mdy73DZJtD1F2D3pL1r0XjlI1Fr6Cpy6Xia4W7lo2uMa39h&#10;6Ac/CvtPPxVY84WDe79KP5MyoB9B6nYYrWSrHKfG86wrfr/TyNfatEDMAtr3RlPzm1Z7SV6EH6tI&#10;RaBexAIBrDwjZUWWGF57drINDrwg85VXWm/gtAVxYC1iiFiOS2dqiDHzXzbyYJuYQG2mg/bOB+Wq&#10;6nlrMoRfdoJeyMFUfS5u9qb7V7aYvDOCKZxqqIpH3Xbyo2Q0wD4NYClIWAL73lYhSQI8v04M0Svw&#10;AatBiMD1eGRJrRG3unMzcIC2GVwsPx66+T+JSBwbOLxQWCOJ1KU+5yWLh3ZcPZvzHbj0UuBLX3ra&#10;XS1EHVGQ47bZfV67nQ9viQO20yBaRDBxAMveFG7iDAa5i3FkGCxaqBmGlClIBuwXAZEVSBHBEHqz&#10;EyRQRClIyPmgI0EiQLNFxRn0e4MRkaNPG9hsGqHoguIh1KXELHsECJCMEIRGHhxCIJoxQL+1x8vA&#10;n1TCjCexqhAJKhi8cFn9umwOz62ADmDj+Rsx8LrloNMGtkfLhz4pjVhZVIsFOjagTF06sl/f0No2&#10;eT+uXIy5e2fRWd03pNgfl2krAhkICr2lc0hg/oQ1wnxdmfl9Fpiffhfcq+/OQZLKkq63Zsve2h1F&#10;1S94QpvanYD+AZ07cv8UFenuSqgtEcF8f8dR9XsHp/abZNf2Mpg/h5QB/UjxNQD7gUWd45YX7N7X&#10;qeRncdJGLSgoVii0B8j2Arf4/9n78ng7jurM75yq6u67vl37ZlveZGMMNouxITYQZ9gSltgBskxI&#10;AiRMCJhhy/BLIrInTMLMMATsTEKAQMBmScAkNjhGLMYsNt6wvNuyJMuSnvS2u3V3VZ0zf/R9sgwm&#10;bFpAed9P9/fu1evX3VXvdZ062/dJ1ec6VHSqRB8wXD0qGklPRIEMuGqQGTr1FpEjos1VPZMjhZIQ&#10;2x7YJ+ucd+v6ty7sOJrT8O0YySPmxxq8sf6k86Lkb43RTkL99d4XNyjxFfvf+bZdAKH1yt/T2mQd&#10;0SU/j0CncCzJQxXGwUKhRqEiYGLACCQAIQhMojDGIGYN4xFfPlDal7nmBwecz1OA1kpT7An7bkfA&#10;7WM4/rPiAhfAGOf+1SGGp3V57l4AhySq4X2Ap1h61mKOyXsGJ4FMEj04liomoSiKhIAsBqRaAkUB&#10;H4BAFqUxCDGAJcJKABAhCqgoDBGIACMKqxFKVHmREsGIcFbgUMJliq4OEDWHTdvwGkAwIB5WbYtC&#10;ywD0C6DMW4Zju56xZlHVB4G31EPektrK7YdiSo44Zj9yH/AR0MiHzvucRf3TgeN/lay0uRmc5lz6&#10;M/ka/yDesNPPXr7JLRd5Tt/1n17WS4aLaghgrepaaOihH2ggwAGi18q4kyCSwkWDRM3dns032v0T&#10;wkL9vkff0Cu2IL36QuTTe3vz9958LTaBWmNPi+35BDNTE8AF1x7ZCVrCj4Qlg/6fBO35SSxM7LPt&#10;cvL5ivzp6tRYpLAxILgc3iglIkOvvAq7V8INdFBROmExBE8qAHkohEgZRAYMC4oWJoBMdFALLTlA&#10;SVTUN9Aza+fefj8lL5zU8p/3Ha2pqHDRRVjWnAB6A6zPkzOLcvAWT2bBU3KJS5I7IQ3sf3itwa++&#10;PcWG96FRaEvT+LIu0ZvyRm1q6FcSi4KH0tOiCkWAsxZCABkDQ4AVgXALyrXJsijeWprBizms6FOb&#10;ojdSLNPj7rOl/4Sfc9er3zVfdqdn53z5JyOpncIhpFApY4QP4c4u6++Xo+1swjV/Qfrm6f2eUOGB&#10;whh4NSglwKtDHhh1k6GvAb3osZ8ZOZkq520jVAWqESxavWKAjVV4XgzDc4RawQCAlAofAhqpRcYG&#10;fWsQiSC2qtZW8cjIoEYKDqWOk6Xlo+N7Wya/hdL+GjI66Sx75fwrOOvTOXaddOgm5gjDvWJS5+/5&#10;8vyyky78mLN0fpmYjUj7TS3p5cvtsi39v0u/5dr2xNLEVxWtsFLTCLZ8UPYrAgcZ80UvvcqfVwZd&#10;SBEh0KgA5A5Xiw9a38LCBd95P3t+5rOVnvkUBNNAB18BfvpIzcYSDiWWDPp/Bnwe0Dlg7Y5TT8mT&#10;4peLZFAny4ikKBKFsJKBQlhAw1WCD1TAAfyosHuFykM4kLmrAn5MUGJoRZYCJSYCVIhQJmW91jT/&#10;pfX+Uz4Xbp7ej82oFpGjhImRCeyd329Ob05uKFQuzlVudMb9g0zvvc+tOgH1mh8xax96yQCjF1qw&#10;861sNNjsiYWakRIGIAGCgEQQmaqFNFRFSupLKCmcYcAArmZRy1LkxQB9QZ1c/UyrA1gEwKWA4mnc&#10;7T89Qfd9oSze2x9oz2m+0A92IeUaCh0ckjH7EFCSPqwd+74V3E+KlVqDoScOQmjO5XMwDCTcgPUB&#10;MRosaAplB60r5lWwRwSdNEEgIIkBXgOgEakCLi9gYqw2N+QwEAM1BLgMfcmxSwWjJkOTMvSMxS5x&#10;2M0MtQ4ChdEIEz0S71ELJSaYkDjd2Uny10YKBqlZpdBCaunN2PZkwYavH5I5ORrw6/ehOXGcWJQ3&#10;SUiuDaXfEBu58VnyeE/mjeMbJ/53v+z+WrfZe4KvFQrWqt+EqxQYQcEUAR0WxumwdgOAkAEQ4YTB&#10;MEpKJGAypdO+/gdZis1HYuRLONxYMuj/CdCan0RndJ9tzk68tMz86dFKVf5KVRu1IQJBoVyJPDDh&#10;EYM+XEBoGFJVfSS+J4v9rrqYwVMoCcQYKHkQGFwJRpDY0hTM5zedOf/hkf2fbI6NSxcz3+2WDys2&#10;vva1yCNw8vqT18HjfCN8rWbhhp3vfMfs5C+8FXU72ur6zktL695c1pobostITALlFBoBlCVUCcwG&#10;YIaKh/cB5H3F5mUJUSIiE1xmiU0C9YWGXg+uKJU1AYf+nLV+AHYrxKU1GW1vIotfCfsnburvvOGL&#10;SXtVKD/14UM67j+98RMAgF9vX4TdC4inrxo8aBU9ITSbiNgfGD0AWgJKjIVg0ANAtQS91KCrAd6l&#10;IMNISZEWHrYo0QoRtbJEgqo/OjBjTxEQyQFs0DcO9zbaSGMJB0HBDh1Xw4AtUggsgDSUaIcSY36A&#10;UQmYQEAthn6P9u+JnTAf3MQdmgCJJ5S99di8+SfXoGMzQO9S7Lp7y8zkpmdfmZT2+f2aWaVpmZW2&#10;eEkQnI40boiudGQwTEcAYCWlWKUmKjaA4QkXA+0HAu5VUF4ZYAaMae4adLi91HZ2zGPJoB/rUEA/&#10;D6zefsrxRRpfUiQDY4xVJQKxgGhIQ0EKpSqPyXywN14dQAe759/zkov0Fo949uQIvlauTgr7lpUn&#10;bHxg0O9+c+z9x2P2vx55CcZcBJnhVDWm0fI1d97oHhpL94bRF70G++SJpp3N/LyG9n+X1ug66wI4&#10;R0nR2BgDqyqMKjQopCxBxDAiCP0+QrcLgcLVkmrzwwTXqoOKAj4GyMICQn9Apiw0QflZTLhPoNP7&#10;Fa63atGZhvpyI3y8qLn27G/5bbftPRxj3wxgjqexgCmMh9xq6alRKlrcghSVkEopNYi1yClByYJo&#10;DQaZQWktmBySNEVqAmj3AKO9HpaLoi4BLAGZy9B3jP6gQG4a8GmKgi16ZhRkYlVsaQyiWpAAJhZI&#10;fIl20cdKLTAVuhhnYJQNHJd75JprOu7J56JGgFVGYix+44pDu9E5Gujs34bGmjOkhLneqrtOY+Pi&#10;4HrKbn9joPEJ0SlJEgDDIF6UW1nEYgHcY6MSZtEhBwJBgWxsrGa65U8MBf4SfkgsGfRjHI2blqF7&#10;wV5qXDb13M5I50RNSxiypAYAKTEUZuiRC+kj+TgAzNUbJQIRVZzu+shCcuB9Jfk0fKtQjVg056RM&#10;IKmoLlw0vhXPdtO1v6Ss/mscZfuyvz0Oe195ZHm5B2mKIs9dIw5298v63OTKiGhPQ2PFGKYaOy+I&#10;dvz30/GJ9Sj7ZbFv9xabjn4+Z/pVT2ZjFIFGhpaBMAiIeYB2O4idDlB6AAIPQaU5yhgYRi96SJ4T&#10;+0LJe6jm3qR6exyMXLHQ2XM1XKqthk3T1ur/QXFwdhq6p3e/dPWW9MTHSXHPbYds3H99zjmI0wvA&#10;vVv45PN/4dQadV9MBUbTwOAkwQwsFkjgWeGNgTc1+LqBrykGXAJMSNigUUsQo0dNItY6h7UxQvtd&#10;+H4XqasjqRu0RDAHoCAC1MCIgydGIMAFoCYCIwAQkZUlJsIAK7SHFTKPhngkaQJWPxmeceF5nKRT&#10;Ap1MrL0qf2j7g5txDESINwPm8pUg8TMo9BOW9DlktaVZgZ4ryHK1yQ6LZpwEgAyZ4eQge05QGSa9&#10;mB7Fwjikc4cwY1ZQcfIv4ZjGkkE/xqFfVCy7+XHHSS38HFxkQ2ZI+yw4SJepovRUPeCZ08EqTsCj&#10;DPmjL/BY/1WFBKszywEZx5QUxgUdNIufShbs73I0m4uit+dI59MHxqC/bFl/GsBonmNu+h6sXH4y&#10;siRdC9d4I6mMYnbPjQnrld7iwyZ1xhk8p4y0kdQisAKhmjMpcoT5BcjCAlhkOI+xyndi2DMcInTQ&#10;h4YSHAPURMt1WubLAhgxC5YVXKCDwY4P5fMLz+QyvGrkeS+/Ke7YNntIJeokgZlq16ZG/8sLudf9&#10;zV7onkm5SwKNoK+K3JDmAEom6pOHNFKYzAIo0fIARYWqx6DoIkqBmjhEw+iXHlQEEBjd0iN3HgUM&#10;SmIEWJBhMAKEFUQ8FBCpwB4wPiCLoql4WORE2iMEIA7C04wJH6sXmqQ1Utfgk3Z+7ctvqm3cKLj3&#10;J4z+9TGwcPHVGPngT6H08vl63dzSC/a8kh3UKqCBQKE6sHqAqjeLzy0Nn8/v4qlXEXpU0sWG7C/0&#10;AAAgAElEQVSQHLOD6EeyIzKuJRw98NG+gSUcRlw0hf7rp0lcOLWw/ZPZqLIm1c5dlQ7kx4cFbott&#10;L49Uz1Z9rSICUTkQSn8UviMSr4+8tPLoVZSgCiOANYayhrI28xdyhp+Z37fXNtujh3cevg39RgOo&#10;GnllLsswOrUKDz90l0mde1bNJE9IjF4Xi85b5vv7/9f0H7/u3oQoB3QhShQ1pCYxYGtgDcOxBUEA&#10;igDHilnPoAotRw+EADtcWGWQIwwGioFn8pK4fgQ+8wGEf34favMdJPPzXTs3F5Dn65OenzCjk8A5&#10;5xyycQsYiM3TYq94o+ycPnfQ7TT7jtBNLOaSFIN6HaGZgdp1jTWCpAJjAloxYLJQjA8E9ULAA0Hq&#10;axDNsHcQsKM7wMCmMCMT6NeaWOAEPXbwJkFkhwiGkMAKIY0GNhhIZHgBEAEjDBupKuswRtmxZhho&#10;GnvW+WKipbHVIh3JDNaNP+c5rjF6ZP9eDieiF2TNOJ1Euo09Q5WUhUBCGIbRDjLmB1TPHyPoflAv&#10;yvBQFoBCBGkcYM1IRLm03B/rWPLQj2G4VRn85ZtcEuXU3MRmdKZqERo++zzUU9ZFfWYSgAhKlVHX&#10;xf7zocjDo6CAHvTnU4XaH/H3q/MSIgCiqh1OhlrZzgK+RlPap4tWrjnuC9LPH1zxfyZx7+8cIa9r&#10;8+ZHfXSvezM2nPakKWF+fmrTUSry+ynTmx/c/NaFiZf9tobULKg3e0igVpiiUZhMqrHlCWy9AUUA&#10;KZC6BKKCsiwgQQ7wbUME3HdQXxAZCMCzj9oLFQGIQplpQGBPN315zbSZfltKtcEh89JNAi+yysfB&#10;ekues8YEfGNMBjrK+0OGQTqKUBtDp/AwENQGfbgiR52ATBkFG8QshbcWWhIGYqGugR4V6KtgUmso&#10;LGHQbqLQgMgEkVDRCEORFX1ksSqaLEEQMeBI8KRYIELHtDCaWWRpQqM2wyAuwInAGmiZolSVmRXN&#10;ZugmCXDDDYdqVo4qur/2JbQ++jRoITc7KnqF5nVFAmEouCSrCh1Ws1cKa8Di8yhaRTuEtdqdkgLK&#10;IGIIKyAMZoIhw9ipQNMc3cEu4bBjyaAfw0jOqqPuTYPUbxSrqTDARrDYlFbxxFSLwUGZcdBQhnEx&#10;6v5Y0XYFQfSRHb+qQA4cOPz5Ra+iKtKhgiwIUMOebGKIbDwnDeZlFo13SiaHNLr8g6DeGAFKv2Jg&#10;wylcFMReFmLf+8mXvkbN2BTqUuPCL0gkp4k6cl4AE7WwkULGoHYDnBnE0qNgA8MGRgS2DIhFHz7v&#10;QwBQkgLqAeMFRjsHT6wGILD1RBolUBNl96kj7fGsX+aHpmcNAKUWCXG3Ua93Wi7h/RH/lqu7bpC0&#10;zxZpXSyU1skYrbtITQha/T4aPsAx4IzFggKdMsBrCYkGMBZeajD1CeSDAWa6AcQGC1Sg10yhZOBE&#10;Qb5AM/axSiLGDaME0ItA7gk+cdDMac+3MVcGjLCg1Wze101xmwZfqxv3RC7KyZBlDwZLn+5HE5vJ&#10;sVWtrUKgYHfA2Z6Rsl4ylEiJIQqq/vHwcVrUuyNFRepDVY2LDvfcLFUtjBABbIfROHGoeUKxtNwf&#10;61j6DR/DSMsIjgtZmeqEZtHwcDFY9NCrXDpX/O1YJHRdbH+pjM2wFOcxUaliLb5XQHUxSP+o40gJ&#10;ykDBQCZKVqClKRFHaFzE/mpw9noU+oV1712H7b95FBjAokBEG7BaI+OUVLt3DWpla916TC4/EX0a&#10;9CgUX8/YXCiIazgnaPBgisrWkDbqYOcgtkRUwFgHVsC4EgYC7wuoZVXDMFkN1qgn9gPQIx5ThMIE&#10;kdKXEcLqDO+dX/Clo0NXymSSDGRlb9aeuJetuyvM7vvL3QsL27XWPrFeH31C3g+Pp3KAhjNIegM0&#10;Yo5UIiRGGNRRgJGIgFWQGwPDCdTEikTGMHJfoPARvpbAI4WUAicRjTLHeu3jOMNohYAcHp4YvajY&#10;ZxN410bqmvB2gFm3MN9w5g8H2vvsJCFFo/HzsdZ4VWT9ohf5agrg4iuuOGRz8uOAfGE/0rFldyWh&#10;9rWy13g21fOaQiqLzaiqU1WH3DFV6mtYmTJkcBxuvmlRqnaR1rFSXQM4g2TGmfiTx5e7hB8IS0mV&#10;YxhGSpCapme/XEwkU8mtHChKFwBR9YCRj1TpW0dSRFSFSwJAlCC6mG1nVOVgVOXHF1/f5R5o2BdX&#10;yb5EcFQgMpQNiqag3y43gsIfStRN0RFWffjIM4CpKJg4ikCVWQNpgYkZ7fRm4Cmg7PQHfuA/2gz+&#10;72zsBo8ILgDnBRQFFBQoAQ4EDoSYB/jcoz8oUYQIkAGnKTRxgCW41G2jNLtVTfrITXBAYaNIGFBi&#10;Y3CJmUffBF8euj03GQOS+vbZsnjn9rz7V6+/8oodpRQY124cj12ZzOcwun83WnsewlS3i+VQ1GOE&#10;5gOEPIdRggkEEgNmC1LABCAOcqD0sGxgjEWERQgMBIYpBNzpYUoUrbyLWm8Gzd4+jPamsbKcw7r+&#10;HNZ1uxgpC5gWyqKGT7PZ/+m3feqf9m7LO9sHteRvZyi8uavxsrEQZum7FWf+BMOHAfZs/eKDRujt&#10;9Xzsg6258XkTXJWygKkU/LT6KkLDF1fPJQiiGH6lajNNw7JUNcPom9ZHDNmU0+95L0v4ycaSh/7j&#10;gD8AgDbcWQ2kd7WRGsCWFoYMrKkWSUMGJNXDG6EIRNj5huv/4/NagLSoBxtH1ESQ2OpBX+w5x7AS&#10;G8PI+GKq/KA18+DlUw865tvXVfq2Y78dqnpAuMOTQRADECFkgYvcn8e5fbPWGm+00e/b8L4N2PaK&#10;bd/n5P3oiDFA2KpEjyLvR8Myg9tvj5iaws43XIyxt1wKNTyv/fmrrHG/kUNXR69g7wEJSrkSygge&#10;OlQSIzRESPBQgYIMxFhQPVHnvU8y94XC0zdDvXvgHvIZoLYiLyLJgoaeoSSNSJqKuUPX0kfqUExv&#10;X+jd8KWrZs88S15/3gWom4hRome18oWT09zCdSOUDCCqA2NQgFCSo6iMfgCCcTBIgCLAhoisCEhC&#10;gdGUQdFjxntoAFRttSGMWlECm4reNfceQiWsZZD3mIColS7yBDoguSbU9rx1z/zc3OuefgEGZR+d&#10;++/vzG3ZcuVmQH/rnHP0gjVrDtl8/LigN/0gkr1teXjzV286+cvnvqnTpW5Iikt8TSqGONUh5fJi&#10;sakeaEBZ9NAPfHex73S4AY8gaEA9c3WnvkD3u9/GEo4BLBn0o4ipd2+Cv7WHubc/SNAF+Levcc2V&#10;eY3ns5qoNh3ROAETYLSUKLPCBA27CuYbVeP3pFkr7h4gPaPWElfWhWMVthMhNQc9/MCBAll5zNg6&#10;DStxhiG8oSVf5JD+XpADJ62aYj0pclZSIs2EUEeC2C6hSfGirG++icCXEWz+fZz6kCH4EqoDS1Fs&#10;dM2BMk+vPu6J8aEHvgkAmP2LV6PxPy7FXLNxy9R8camR/iVF0FHOcyplKJPBlRBWhAKsUAuYYNX6&#10;Kp8pUDjyqKW1+9nIlfOTDy+knfqBe3BJhuktbnrZOcl7OOQmGHMVtl7hMbXpkI3zd/7tQ9gMoLZx&#10;o4xlKaiVpWONsXOK3uA1g7lBvZFn6AZFkbR0kDYoIkEhhNKoClnqRMKAGAKGDQH1ssREKLHceYxS&#10;gLLHdEKIISDPBcFmCFEBV0NPBT0WpC4DoAquUjY+5mhyRJvmdQUTLJcnSZ1G6qY1r97vz++/v7gd&#10;kPMBvOf66/GeQzYbPya4HKi7DdDbCmDzAt113nXd1Z8/92OZr73cD4oVkkrFoKzfVtc+LGQFhsWr&#10;GD7Puhh2Z4gSiSpYOU3yno1YKoo71rFk0I8Cjr/0LCioIiA5A821/3DWcv0bPTE0+6fF3J4a3WAN&#10;gUZLifVYUMbBuYSTBQ12K7H+m9iS81vn/+OLbAIW/nyaRv9+7YQ6aqgVUFSwMkQ9HmmHOYi29TFO&#10;Q4v2XPXAjxyco1vEYp+6alXd/p0VdVUVfISpaFOHxXfKhIQTFPVuk3y8mH39OtV4448wvT84vEIR&#10;+1kS96UWEiG9rDkCHJSr7SUJalu7eZzk9yfcOxkwL1GY1GqgyAS2FmxSVQMCkxIUqQxAOSPvCQwF&#10;bSTccZT8U47yK61yLHZalZLsupf/FortEeueZ9os3Q2M+rcC43NTj/8pnb7lC4d0qJsBvPeUU1DG&#10;mLbT1vNp0Pkd6RabQo9g7DgmxhpFx3JvTmrj3UFGA/EofIlcgvaFqKwDNghkbj/G1GNjZtDyfaQI&#10;iAoIW8yzQa/MsRAZgAMowd6FeZQmokWMOgzabGAYqjSAap9c6bllsgtiKDcGX8w75Wmt1983c9dd&#10;nzzjlFPk9+6885DOw48D2pefA6/70fd3m6mzzp8az0+2D13a2cOSTyeOF+pilveUKsNNBCsE1ghh&#10;hiKCVL/j2RUSsCRgsQBKjbFGsRCiAnU2360aZgnHCpYM+hHG6X//JJQhICiPWLJP1ax5YVEMzo4h&#10;rIvia6bkWRV3v4Z4MxHtMspdijynjJ0l+fu9CQ/veeOt/daFK//jC20FYTMoBhlDQCpg8qYqWTt4&#10;t39wiF0f0+XWRxyDxeT7gQ/fadR1mJM/wDj3KE++EpGwkWABsoQq+6dKNTg1xCer4onE7sgadGU4&#10;bd+VpvYDkPyXKUnyfNs2jJ33M5j98tXVMZtfATzpLzFzef+hyVfX/rcWmBoE9yzhOleUpHWirI5I&#10;pOAIQkREQ4ULoNxH2WChmzj/SXH8YevNHKQOXHEZxp79KoQ+I12HMbNQfwMILwEGH5WZXi7xMJUw&#10;5TlazWZNffjpzu69T+73usajqZSlOdXsFUTJvxdSvqWQZFPOKfpiEayFgkExoNbtY1XoY61VrPIR&#10;Ju8hqIDYopkQRqOgWZQQp4iSAOQwSFJwmoC4pow+EusxWlMa1wDqD2C41HKQZ2mmJ2K+i2iMlMpJ&#10;+sIX3hgf2r7t8EzE0UP78nMgABxNjDt52oWxlBcGo7X1a5vvHQmzX9xN9q4icScmuYdhRXBRQaGS&#10;6aUhWbM+uj8Fw6I4EgtSJiKPSIrgQ92xmcjH5+99jMd2CccQlgz6EcKqS8+CS1P0JaJu7Vop+2/o&#10;+/LluTVjVMY5I3RdapMrQ2q+0iLavf2OQR8Td0ZsgmIrFG+DTrx6o0o3oPHTy9H57MOPfSEF0ne0&#10;oapaDjrOSvKkSGgCkYIBgAg+uEIWOvSuD1JYO5AQHxp9+rYLLL47KEa/yPVeMVQpFvWf+IAOVEWU&#10;wSAYRBgVOOWqxI4EgQzIpQOXpPsfO/R/+GA0hRlz/eCxhbTzK0yti9LxVft3fvl/3rfq4t/R0U3n&#10;YevmizH4Rh/J8XfKvks/cmP7V//w91KSlpjmOeIa8FmGaDOotaj40TxiULKxE2tU3Ewp3tcrw8dT&#10;mD3WGcx99K8AADLzIAZYPzJq2v+d6yNvgDavg5+9cuf1/5C31xy6cPvBsDGi3LGjl65c97Usa75Y&#10;Sj9ZSoQ3g9tK0F+lX/i728vzXzfLLfq/1Guvi+oQNAGVBZqhgykusc6WGEVAwxeQ4BFVoPCwGtEi&#10;i8koqBEhaoFBGVFQEzFpwTXHYe0AkswjJr37HNFusfIUR7BsRawq1dgS0nouNp0BOjCrVwHf+OZh&#10;mYujgdanz4LGCC7NeCC6RDP3m2XmxxJ4GM0anBx/vdjtn4mEC0suXEVdNIBPPQBDaUzASir8naaZ&#10;QGAVCFUqgJQSJDXLQyes3Xf+HV9v3Ldce9hzFEa9hCOBpaTKEcDGf30OSAA/GNTTZvPCfpn/ZRH6&#10;z0X0e1K4j6ZUf3u0U38jKL/mIPt63Zhz2os+VUG/VNwLxQgw+PgM8tvm4O/vPfaFLgXSmSaKX+7Q&#10;+D0bV2StsTcUdfn1vFE2wIBhQiVv/ojbvFjoRlS1l1X/ieH3h7nzR7rWofpIPp2HHO9EdCDkTgCM&#10;KgwAC4VB9d4QtPoaYYyAOFQehQVKeC3RiM6P/AtC9r6eme31Pj57WH4Xj4XOjVvQfvaFKMZd1wRS&#10;mMYv2vrIsycueNFcfeKE+xdkX1y44EnAls2Is99CeuYFAOwuM7bii6nBINiiXaIgSmKfqMwRuz3W&#10;hW4a5r5mff9/IhbvnnmYr3IWnQiPuU/8NQBgbNO5mLv187TsCc84wbF5nWs2dpvE/dk990x/tTE+&#10;Ebv3ffWwjPd5ExMolKWoj+yrtWoZ15vIa9kDfUMftN2w5faHHx+zqc48iuIsmw9OjoMOuXwBKzmn&#10;9byA5X4a6WAams9BJEfkiJwiyBKsBhgVpBCkZQ8T1mOyFpByF5zPgfMZJDyrZPbvCJh5wzzu+1Nm&#10;7FIr30hT/WcGj7ZHx1NtZx8qQu+PZd/cNmk4/PudP/lUrwAw/o9Pqf7unUxqwpeUbf/bYWQwKqml&#10;WFeSVFep8rzVwRZT6kamRmq03U+Dyzkaw8q2klYSSNWjRIuPqUIBijDKEGIIBARWLRxTQdvbO6eu&#10;j1Bf/O3c0Z2EJRw2LHnoRwCdz21H66fXpezxooW8eLunuMK5+pUpu7+z46NfL+Y687bMEew4dv+3&#10;LT/cRS7fhLS7gOKBnW7qvRtPz9m/Oib+pb6Wt8nKQRWxDEIcRtIPLrSpfOoDn3RRbGWR/W0R+kha&#10;nA4K9x04C2D1EZ2IxbWGFsP8FKv6W2IIiCQw4JvUKFo3u2A+cJ/92r5RWf3DzcGPAN80wF3betmJ&#10;T/xgKWiIut90it9HmBnstHuvmUAt7B8eW9z8ebR//QVgjfdGv+/PRdPPOuW1BqWAySB6IfGlMfG2&#10;mdnj78zooZiNdNCfrwFb/uLANRsTKzB20VvamfaeEyT2pZx/d/nQ7i+smBjxu/dvOGxjffWNN+Iv&#10;Np6KwTc/sau48MJ3mLQ11RfEbml2G5T9E857eKzTwcttb9+TxNeojTqMpBiVDCMsYB1gwDnK4OGD&#10;gU1qVRU/IkgJGVlMGUZLShB6SLIEK4xHHiKKkAO9guD7WZqGtSt+9kudLVvOv2xqz16e3rpVnv+8&#10;n7sbFM/wMfzz7Kc//WDtpJPwu1/5ymGbiyOJ8X98CsgAJue2Mr8mtMpXxazfNpZJOSKSopdoZvvZ&#10;bzSKxtXJvL/ExPrqqFpPuVGvi3vGIMtf2hnbP04sFTXsox5Nhehi34rAQMAUEOqDhObTJ9Fstpq6&#10;5m5cvgm4eOvRmoYlHEYseeiHEwo0m+OY/cPtNPrsZU/oF70/yGPvNFb3/jRN/nRn+xvftGUyqDem&#10;sOMVX0T/X7f9UJfZ8J4zYUTQaabJssHyFxQYvM1nxXN9q2hoKsTkYDVWWuVsiBelMRYj7DQ0wGoO&#10;hMpVH7HXj25dW/TEFQe42lUPhNwZgNNKwc0QqaGqAA4KxCp6TwZEThNyUkcSm5INRm5xZf3tND27&#10;xZmG35/sBI4wd0jvc59DNr4SOy57h28+/WfvsKQdkvIZiL2pCdO8TjqDzsTJz8DczVsAAMVNVyN7&#10;/LnIHzw9zz/xqm1h5JpveWy4zXcbt/p+67by+F23S6+xN6GoebkM4ROvAbZtOXC9Ta95N+qjo2hk&#10;yfHM+ny1+GCYya+iLCnMoIO56//usI73vJl9cCecoIjai7XatFe7j6LPA+J4PbWX2IXB7/DC3AoO&#10;PWR+DmMYYCoFmsYCKkQUYNnAOofMpaAg0OCRNBxatRRWSiQokHKOdkMxWhc0XQecPwRb7gMGszUm&#10;OXX+wQ2d47udO4Ox+fJVK2V/r7M9b/Zv/r1/vnr36tWrtb1tG7Z8z9H8+GP51RdWrIxFbNs6/UaZ&#10;9d9UNAcTcExEDjAeQAKwV1I/bvvuIV6mn9We3l3SzN3Tz7rtjpE7l20XwVPLRn8dTFBSUzFBHWAT&#10;USgpDAgghlHABiYhQ5KnLS6SHXPauyWjLIYrvkvKbgk/0Vgy6IcTm4HyaQPaeOJTWhrw26D8BRnz&#10;vzRt+409mtthkOps8gBmL/4hNME3b0LjeeOoP28S7CLqId1QK/yf9G3/rUUjnGatceQSiilX7FK2&#10;gNhKixpEZKIbslAVMBCQWhyoZBu61WIAIa5y3wIYrTx3AUEMQDCwYqsNAQdYErCaKsTOXmFCVcBD&#10;KWJkdTHldtmaa/iRG43Ur0mkeaWV2j9JTN4NX3yJyMa0q5j5te/ZkXdYMLj/LrTP/1nY0Bskcc+t&#10;nNY71Ou/ULr9Pubjrbnthe7ZpwM3VjV7+c1bELZ9FNiwBaCVgsa0wqaK9oKiSDUum0H4X28Etn7b&#10;7mTzZtTUwGmrmbn8lyitfWVsjf3XGNX7TsT911x22Me6BcC1s7O4ZvfDuObeu/GF++7EM9dvRD0z&#10;z8yAN43m+Zrevn00m+foFh1KNWL95BTG102ivbYNpwHEESOjDRJElHkBRI/maIKxlU3IYACNCnKK&#10;WqoYGc9Qz0TL7n4szOxFLEokakYbcD9n2u18atWyGxjwlIrcsXO6XD7ewGce2HlMGHNcDhhJkNQn&#10;GmzkVcLyu71WfxxJBFkGkYEmJcREMFfqLG6QnsH7uaaBthba7fkPz5I7YaWNys8KrXAy2KvCEojo&#10;QCcK8IjYEgFGGUQWBAOJqFOPxmqm+dnQmZsPT9iPY2Nyl3AwlkLuhxnrP3e6Op8uD1Q+WWDuqDea&#10;b58f2zc9+vAk7v3FO37g863563MQqUQhHjMdJMuW+TUw5tm92P35wtIz84yYrBMxkUJWqhECSFUQ&#10;mSoVlioETlzxQjPgKQAR4EjKwhUjGFlSMCIrog1QjhCJICUyBKgyjFg4qYw+wyprRDQCaKwy52Ig&#10;0WhURiLJdKto/KNl9xkH2mr6MhtSKQUAmwjJUtz7S1879L+AHxALWz6FZa99LUxzfWF4zQdD96YR&#10;8uXTaml65zad3zLiRvyjGwYJ2IbqddP3d42VnSa2tzr2TEmf4X2yo4j9a7HAYWx9A7e87x2HeETf&#10;P1JDsEFuqWfuz7Px5gumwtS5mOmOFb7gyRVtPeG8U/WEJ5zBZRHxlU9tAUZqOOHU0/D1r92M3kIH&#10;ER6unuPUs1cD3EXY3tGxVWNYf9wyEEfse6gPEz0axiFrt2l0fDKPbO/pJNBibq6Rzc/333HrrUdt&#10;/IcLdazDgr/DJPOt88taeGWR+YmQEIytNr8MIfIWjKhiCJ6BbqM7lfrk9Ul0G9q67M96m7L7Sk1z&#10;q+U8iUUYxtKqp3lROUFRxcMqjkcFkyiUSGHqQVHH4818fF7+4N3vrU2skgF2HeWZWcKhxpJBP5wg&#10;YOQfR2BSXdXzxUoGPrX1Zddtbf/VBB564w9mzFe//8mQUCL4Pmy/XnPWn7B8Ss4Rii8amHCOWNOS&#10;hIgdqSSelEgaeW2biXSfN3G0qIUzBaUzEEAJQoBShKoBhwQmMIRC1UimQEAAWCFQVQFIlZwwDFih&#10;FWkF2EOtgGFhooGSInJAgKoJTCY6JGWtX/PZrQ7JFb5v389ZnI0EsCHYQrH14h+/6uV73/UubNp8&#10;OcqFe8u8mb+nnWffEGOXrbfrJ6eL7iGJVZ61a2XiR+N9rjuywxnq9/MebvjrzYfi1D80rCjgBzv3&#10;7937wXVr1960ZsPaXztxnXkxYpxyqyb3rTrr5Icbq9dOPfC5r6/etW8GzdXLMXHKRm3t2kt79y6A&#10;lMCjUxg9bq3uv+t+mFhgdKyNU592lqr2UX5xlpo7G5iaWhbr42O7xSVf2Vd2L7Pqb7JXXzsX1q07&#10;quM/HGh94llQmcakrDsT3H2j2uJ4TkQTQ0TEB4rZkpCAiRApAighSYkwIs2Y68XFwK6dqI2/L4my&#10;rXCYjATwUFcewGO0oTEwpGZelPY1zkDaoe775hfHT37Sp/uth3YstbAde1gy6IcbJFATGiEvkki8&#10;b/WlJ+lDb7z7ezGlApcDjbAcWaihFkaBsgAn6USM3Sf3GtPPC8TnxVQ2gGNTjZJ3HuSEnKeQFu5+&#10;x9nVQfEBl/sdSbt5Nkq8u1efXU8oAG2g8r4jXOlCbdC+PYG7OVDBQUI7hrjKuLieUp0suWREIBKQ&#10;k6phACSkAiXDECZYWJjAIDCoMEg9ExmIK5O7XZl9iMV+2Db9rqBaFAOHe37xtiMy9T8Ktm6+GGsu&#10;uQT+jnSw9ar0ujWXzKc7e0wjrvYjn3tVp4X9O27ob7vsb+/e8JxX6sTas3HLZW86BHf9o+EtW/4N&#10;mzdtQt37cvvVV9/8uBe/+E8a9YnrTSM5Da3mrffv73e/vvUbl9y15abV+6Y78EWB5M67sO7xj8PD&#10;O/ejs2sB3Q7jgW1zmJ0FZmYjpm+5B431y+jEk1dpbWr5/OrH0TbDel3U8Lm+H9zQ+dSVD5sTNko8&#10;4QTY++472lNwyGFjRDBTE2Lzt5X18lyk0RhniEmHIkYCAqm3PURLCGRgoiKVatMbs15SOPv0IuBx&#10;Key8ZlhmI4OKhMr04KJWOahItVpeiBSgSMSsZAOo1UfR07OpU3tu/rxdl2XfWqM5dh6VeVnC4cHS&#10;/uww49QPPhUket7A9/5eiW44ac2Zr7znqut7D7zz3sec+9VvWqv1k5vouQF21baZ5fkZWbNMjivg&#10;zy+L/gvL1J/Vr8uIZAZWjXJUVY5kSEMzuG3WJx9BUvvYzqnWHe2ZfcG0ekjnRqfK2Pu/ncbsRb5R&#10;gkMdClbYHo10mtuysv3m3dj6SWyFYv2GZFLS8aSlx5coN1nGOerk/B7K5T4JLriS2XgyAkSpadU6&#10;E0Cs5KJFu0j9SGjdIqX9MDT77L1bR+5eccJ0qLVKmERx73N/0tqPNqP91Bx+xMBtjFjwGXDZ5u/v&#10;Ry+6HPWpOihhuJEUkRhsKuY0efCWYceBwG14PBCLKvcZI6Y3X3BYR/S9sBnAslNPRXNsEpPHnwDX&#10;aOHGTh/z6bKphYXw9ocfnPuVQTD1kDIotVi9fBVpt0SY76I0OXymaqZ7QKcDcrP5mY9bNXfKySdd&#10;wxr/ZX5h382f2f2ubc/gn47Jjj4Gc7OY27oVm4/qiA8Pln/gQoS0hEF8ST5S/FPRmI8zEmgAACAA&#10;SURBVLeJSSBWIS4iUICoaKIGYnrwJASk4Gg0iZUUKkOpYCCSgQuE6ICQRjAVAAcQlIgjiOJQh43B&#10;ChDFKnWmBoxEVQyMWu136uR2Na61Of9GvmLntnx6J3Dx0Z6pJRwqLBn0w4yN/3AuhLAu6uBvxPSf&#10;0rL4SErm/+Ve9kYTvbVWFobHZt3SGDUuqKkbwopg7VkhxKeXKE4tLa2JRprRlSRG1aiDEwsrdtYG&#10;vsUZ/oxk9Nk0W31Pp5wrBhZYaKRoTt2J7mm7efkHTv7Vfq3/f3rjRR3CKiRIROLY/OgVDvzmGb/3&#10;oX6nRBJaqLVbSA2gCcHbxmgtDjaKyEnKcqbYsEnZrxBIg1Gre4CiHTTU5qNpyMqG1D/uYvOPHrjp&#10;1nvam9aJnV6FmekM2LzlaP4ajgrqr/sU+rtyM3Xa1NQghDGTmLogTaxNWMUYk6aWNEYtuwMwFrgs&#10;dnKadvf87tOO9q1/B8478zx8+eYv02te88drbpkf/fNdZetlxjKcYTATERiGFAqP3KvaviJNB7os&#10;m/73c1r9Py+od9ufvetd+37r587VsXGPe7pfxzGmgvodWP6RC4ESjVjr/fFgrPc6l0KtZQq2gEeO&#10;YFU5Ou9Kzp0ksyqmD3UcEeveFSOBYwMcTHAKq4I0CIoUlWYiBY02EpGCaGjQSSpCZSVQRbIMAwej&#10;DkpGTUwRB5nKnvqMG9jXz4avfqROK2P/oqWK92MFSyH3w4wIhorZS5m/kojPKtLi15Pon1ozboc3&#10;tucj+7pGkaAMZ5IIbRDCuFcs9xxX+1TqOUcADGNABgIrHF1I9kLTG8kmn7Oq12zr4L4VzN7YBbSS&#10;Uex57r8BALoKNK6dFGnwl9i7uziUTxArMKSU9uvTEFy+c/nde9q9CeAX+yjRRzlkkhr95Jmw4ucC&#10;+IZA/oZZKT+5CqOTcSGMKqNpk2QyjWrIuOMi7OvJCFOUjz3wrVvvwR9AF7ZsBy4+CvrmPy6oJZg8&#10;O1teDPgtYkaeHDhrkE2cUELCwqQmgYQonA6cFvPNdvpHRe6vOtq3/Vj48s1fxpOe9Ez90n7aMdhw&#10;6va9oQ3lRI1hGmp2g6iS1pVoYKIoc4dKfuiBm/oPXmvvuBrnPfnJeM+/XHe0h3LEQETQpjZU3XoZ&#10;FsCpKoIIjKSxNrBbDbktiLiP8+Tu0mPGECwnNAnPp4DkXLHxXMeDMWKh0rKSClmUCkREHTJHkC5K&#10;LRwQaSHloZQCDbXTFZEirBXk7WIkRn3OpJ51ba7zS9b8GMKSQT/MUDVg53MH9ykNzU0l7G/O1fxZ&#10;dTFPZCUlo6oV7QopKYlRBBYSCCKBYqWIDBsNMq2VZJq3G8Hn4NwXI+lNrjY3051vFKOJxe55AV76&#10;bQsmAXoFMK133D8aj7+ehJ5AREgCoSHp9QXHLS1aERZO2/0d9z73opsf+XD5GrRMNuiXxY7U2h2+&#10;18feu+9kADjj+DNq+xvFs0pTPlVCcur6E9Z/bfDx8mFvPfBOxuz8XhyTMdXvgWS8gZx4vDR8nnGT&#10;T5A0gyYMSAJSgcCCJaqQkuRzGvP59c4kR/u2vyu+8Y1rsebZbwfYNKU2gmjqKK0BDIGJKyNCgMKA&#10;w4CYUvRi6N2WjeP+q157tG//iIOsgVFNIkxSGkXNeLAANjThyvQqS/yOXHq3zM4OBrjoRj/61U0a&#10;CJh/ylbGlvM/O1L2r2DlC808XlZafWq/VTjWoIVVAg3r6So94yF5BB34uCifKkOCKBIhkFdhQ6gF&#10;q137xFDUTiQkD+NyLIXdjxEsGfTDjG2v2IKT/+lcMLArSZp/IXlWisjPRy6WC+dJYSIFG4gcQJEB&#10;VnUGYspETbCeYXsALSC6b1Le+NfaaPPaBZ3eHsSDOSD6FM2RHna/7Lvnpvt796FZWxbTprunDBRz&#10;IxzFQJKkU7OZ3/VT99PI19dr49OT2PWC76KLcvFOdA7+vBkAII2sgVvvv3Ww4dQTd3jqP8eS+V21&#10;9rntPLtUS/eF++a/9fCKiQ2hfukE7n/1kdVcOdoQcbDMtjTs1CQq7CoCPraoipgMVABVUtiMGD1z&#10;mORYDhk6O26BW//ERKyD2BSaLBpxBmP4XmjY/0zwlAnkx3eTcjhRqEONeZAU+R54QddGTaWptX7j&#10;8ybWfju6zoMxAO74HvztU5h76pC9bdsGcRMP537v+AMZ5FLikX9J+u4NTMUrBo3OeKQAhoAQh4Xq&#10;XJEwDvPoiIuh9yqnXnnviqgBxDnIONWEVoL4zE7cel3GG2KObUdzqpZwiLBk0I8A7nrZdXj85c9E&#10;zPihkeNHft/f2/mYGnmGAJsyxDYAB1GudJJ0xgEPM9lp1WSHkXSnOJkp6409tz3/M3PrLzlDJy9Y&#10;hxt/9srv+/rt9hos3LeTa8ePrmAX2ERBTFLMl/75aS5zU1ds+rir1b4ZIvqrPn3WdzfqB2Nz9aW3&#10;uYeVa44TiulO46xKPW8aseeJxxlkcctJxz3+8pDbDxLoe+i9HntgISACIKNgQ1QZcgJVjHwRpuLQ&#10;B4HJQYyDyn/c/HBUcf75mP/H36bW2653whZqDYQNlAAmg6GWH8AMxGppidEEmP+c/FUeFjOB546D&#10;3TLZnXyOjzGx0X2JQX+Wiz6Y+RYWnvelx/jJbfAAPIDG58+Hqt+NlvujNE+/Sdr4Jef3Pb3MOq3o&#10;GFw1mj/iqA8lVRf5oXgokk5KADGJqhoChRqaLk+ePpqf/4EYp+fyIzkxSzhsWDLoRwi3XHwtzrrh&#10;BYgzRT+m9NXeXHJzMpk0a4MijcZxWkYqklJdEXKucQ97xX/zVdeFkz7/eG3MTqHzhR1Y9vIT8eA7&#10;b8WD7/zByDeMybDmwnNGu9v3nh2TSJIYZVZQMj8elF8pg8b5ZVG7rJHi/Z1yrv8DheA2A40PTYAi&#10;358Fs9972zQKL+lCRs482UiqXOj/Z+/N4+w6qnPRb62q2sPp06PUGizbyLORBzwzGSwDMZOZsQPv&#10;8hLCDRAgcBM/EpL3bkI73BfC8DP5cQPEQOIbLoQ8+RJMGAJhsLnYgI0NNrbl2diWbFlzq/v0OWfv&#10;XbXW+6P26W7JkgeQdA6JPv/06251u1W79t61qtb61vddrQb/4QI6VEFQAXEgxLa+KJ0bpfgY9cKr&#10;UWo3CO/dwXZQkB4DTK0lKcmAoqM9iBEPiNG4p/d3ygaqgmCMYpA3KQcQs8JYilYoU/lGs2oYL2iI&#10;lf+9od24o5kW2PmKf3nC37H1/Guw9NrnooTMzox1vzQ6nd+Q6vB7A+tbA7eNmp5KHNXF85rSsMhs&#10;iVRrp8Oo6miVVa1wMOHpuZijPS376SxuP6Bz8UR497uPhfcpACCEDJ/+9H+sbN7+wqGA/iSxdu0k&#10;nvY0g9NPb2JkZAY/+Ukb27a1nhJT96azvgoAWH3FWpgGutQOXZ9YWB9QWYX1gDqGthTTa6ax8qaV&#10;uPv8W36lXoThf34GTGrgN5XPlmF7RjVqoCYHqQPZigKKvGrhVJ4e/jMU6fZZue9L6c8mQoEnL7/K&#10;sCBrvp+F7P9OS9sghc9C3iAy4mHubTfmNlD1H3FRj6cjUWXqpaNJa9JS/AlRhRBBmWCCiSvxoGLN&#10;WuD2lHAMM0XVAQgxQBq3KxRTv8oMaNyuiLIqH2Q/3KeCqamFz9esASYngbVrF7RUfxVcfCXSf34h&#10;iq5sf3j2kS8AAN5+k8/fe7a2zln9pH/NtnOvA248E2nXVkpyv3Qaf2vQuQAORxORMogoRvB4Oide&#10;OJkjZoBUEZUbCcQ+UasKsC5VwXJr+vPMTU2txtCwQZISVBn33V2kRTEqx58wW/3NJ46uy1GM97zn&#10;163VtX84FNCfAJ/4xBrcfPMufOYzD9PU1Bo3Otrm2dkRPf/8Lf7iiyHveFeu55/XwcVPgVTywO9c&#10;c8DG+xiwQVGE431K722PdMdNI0FiLLFjBJeDYCltiGqjtYI76SXLzDPv3PLB628des1ynfvyk/NN&#10;JjYg0CNK+DuIxIxrrf8uXMGpQ+X2U3V43brdv34qE3+wYRxE1RklQ1QgaAJoUhvMR5WwwAwVVctE&#10;Nksb0AEOfnkGnLSUpGJSZoANSBkUAGKCksZALphPv3uW+noHDFNTyJcuBcDobNsS6fnr1wPvf39I&#10;/vWbKp/8JPyWLbsH/F8CD7/2u8DlZwJAhZt2AheuROejPwHwk6f2i866CQWAxtfPhUHS7VbBqxKE&#10;YsqdCdFHgUq1WsbuGjQAqmBDCZVhBMQyEEHgCgBd3WYzbK/E/0rX+MvgiqnVmEkJO2dDNjSSnJ2l&#10;/Kozz8YJotNVWejdvtRvqJrrDcris5cdjt+95JAAzpPBoYD+OPjUp04FIeC000abn/708Kls/Rli&#10;7dJ81Hd3zB1998cvr25ZMb7hgeUr8qDa2S+b+v0NwwxhM+pdeThywLEBW4FawDKB4MCZktpSweUa&#10;beUvX/65U+8rbp7Zh+n6Y3HXGw98K9L45eugGcMLo8XeAEBu02D++WsIhUfnja8+4GN4yjAJDLOz&#10;nlJfS+5CDLh201AIlAwUJQwDzpkhEX7i39svjAAYv5uw4UwW6umI1/KltT2f1vriAoCh5Ilp4N6L&#10;qSkkQyPobNtml5x44nGN5Ycfr2wmAau46msbOlKuL7dseSRdtkyK/fHv7S8y6BWr4Ys2QlIex8Yu&#10;J6o5CwAARnRAzyDwEJQqShCrIDFEkoGVwCroGIET28lEv9u2c3eGww5+NUyGLEbmfOaW2dcTuu8O&#10;itOUvQ0SoIa8On0ZxH027eDzhZEdl112OC45FNSfEIcC+j6w7rLD0QptFKaxLEv8WzitXs+2e5Qj&#10;Sr16LQO2q+KW6dnD//aiizZ+8yc/G1Ngut/DfgwoAVLYnSEJW1XMMcyh5s4IqSqYSUEAW4XP5hq0&#10;C+fZCXsVn+7uwBQGot1seN06SEngORk1OZ+5ZGj45CoIyJiHy5nuDZov35D96/3oZkcB5w9O9CBO&#10;IEQpjMs9ZbGdC7tr/sb6eW/M5OSeH/VhpE8WKbBpnDT0dh0Lcx1JWQt/Q1Sz94mjGcCgYN06pLtm&#10;UTy8gZces+bFpW28u2yMnEQmbTABRMVOV07fkJxyyke1KH868fXvYtPLX9jvUQNTgGt3MIsdY0sm&#10;xi+qkjCiVPux9EBQqIHAAwjk1KMIAV1YwIhmoURQQ74cFldktwn4Kzteev1sfs+qg3opn/vcqfC7&#10;ughD+QvTrPWn1rWOB4gDBGwDjBFnXDjJV/n7Crii6CSfM8Z3Duogf00xwMeB/qJKHZplN7c891bj&#10;5v40TXad7mhujHw7tz40UlMckTdmL4Rrf/BTf3/U8Q/+Qn/V7NwBQWItqrSzLSF+0IZ4Kuz9p1CI&#10;CokKFEKad1mS8iRic+qO++5hPK3fowcmv/JNmCSDJHqCTJi/FJN+puuGPyLZxEdKyq7Q1FyRa/ul&#10;3ewoO+TvweTVt/V7yAtgB4ZJlTIrSGPxvPasRu0RD/Q+JZDCtj72esLatf0b8+OhuxTAGgRIZPFB&#10;59PpvS970FrMBCK7xZx+o4EMxeiwWX7CKRf6NLmsGp58UZWtXIlkYpTTdKwaGj8qNMYvNo30w0Oj&#10;y57W6nSBv/tKv4cN99AIqq2b7ahxF1cy+wZv2oSoXVN3StRlf25Bkw5Sv2RmtL3kJ0tnlt6b7xrq&#10;plVKJA1KWkPl6HR2tRP82ebutmvTG47WznEPH9RrYRHY0WwZofg9x60TE3iTaEKGmZgMWXZIDcHZ&#10;9gqyc29I02JVCMVArq+DhkMn9L3g8svPhNcZ+BF3SmJnX58mrWEKDQ0MUuuhgcColKkiofRoFf+C&#10;22/ddc/oaFOAVr+HvxscCuQY65aya4uKIlAgEM2n6jhu6yFkwBSUs7JJc+5wnAfG1kkBtvZt7OPr&#10;vo3gA5xNjsWQ/asia7zU50sSIFcnFkmAC43ZF5Sd7Uc3W9/7cN5c/vnud78+MDeAyUKtIQRDrIhi&#10;MkrQaGkbSWUKAL1VmSympggbNiiuuabPo3888HzoVuh8NO8FFqD+K4CUWHtf9BWqwM03I2zZicld&#10;2SldY/6kO9E4zucNtezJQuENgzVVscupyM0LZGb7JbO75L/aW66bPfhV5kW4cCWqv99E4/948pqQ&#10;yFvK8dkEVpTZkLDUUT3mRwiZmm4K11l+XbGr+kOeQzacDZ+FrjsxCKUo5V7bKb7cdmHjUJph7kEA&#10;zzy4l8MIMF6OopROZyMkalUU8T1BqkoepIYcOhD2R6nBsTMzO+/H4grDIewVh07oewFziS6NOBh/&#10;srHFEaRQEUOeAipWBFtAuCISB6Oh4Zx/zpFHrlgyiCpfSe5hOxuVRQuFqvTeCYqOyaICgZAQwQZL&#10;DmJgNAPWRsZvH0Ek0GBGKy/vKZIlLwmNVQ5JpsYwaeIppCWqRqoyNPY0NtnbQqd18ux/ex/ht3+7&#10;r+PugdjACBkDZYsAo1HCV2uJVKA+VdVRkIgs1qwhPPuifg358ZFtA7Ae2C1C15/S7l/uhkEpop92&#10;GhWPPJgVVD6nzIaOC0lDNVGqkgrtlOHtMCpLVKUO3ozAw10wPM4n+49/mHDh2/o27OQIC1x+pjUs&#10;z+42imN9Khpp7Yh8jB40ihnBG6UiTGeNxrYtr7rr1kcuuOWKRx7c9uebd2z6k8033PSpudbMxkbl&#10;MfeqnwIXrz/o12PUw5pq0nAxIUwoCRSoArQAoU3gEqQMVlZDOuxYVgDgLDvoQ/21w6GAvhc4KKxt&#10;Zc7IcRamIarw3AHEQ6Wnr2iAABhTsrXlGvbJskb2q1trHhAcB6gE40UIyvXaq72zORQCkAcQkCiR&#10;5fqxmB3v35gBgABjwhmVzV8fktEUZMEiFKxB5YBOpqicUJWl8Fl+VGB6Aa6+OnWrVvd33DVUFUSa&#10;EdQoAcEsjns6r7UNEIgYyjDARQD6u5HaJ7JtwMqdtS8noAggCFgBltiqFjkBOn9yJ4D3GuT7hOHR&#10;I4Y4HTrDpzRqQAS1ADKQOArKEGUEFiqN1SodWqlkTsPlN9r8aav7Nubs3HFMDO3KJcfZlHRH2BJg&#10;DIQFQQMpSZ3gIRAJXABMJcKhFR+yf8oUx7S62NHtYHLET//iATz8uqemZbFfQRVUqqWgKouurwEK&#10;D6UKSh2IViQUACgSQ4mzYWTlygGq2wwwDgX0vaKDYTWOhSZI2AgRlDwoCNmgoMAUV6kQk4+iWRDN&#10;EQZzOv3Gw4lYjdYCE/OHQpL4BwDUk5AHCGQgFnfPEmwfE42q8MvHIcAxXeLRYBWBKhK2UVtUmKAO&#10;pBaqoNLxSDDhnLFpZPa5A0BiAiAaUEKaCthASt7UZhoa+7pUF3UKE4OJCeuvIZRlv4e+D0RfQKob&#10;03TezzuKmNQ8gAjVuLgo8yCZOqaaJMLpUjHWlkxQNQCYhAjQQACDQrw5pbFJCVpy+Hhp83Of278x&#10;J0A2OppoYleJrayCSIhrB/SAGNAVRAYsDONTQFNhb3TJzccq3tAFnr8N+L1twLtm+kp0VQWWLm9D&#10;ODQIIKMEA4GBjzK1YEADhAsoCViJ1LPdtAk00r9h/9pgMCNQv+Er7AzT7NVbkNZCTBwVsOo0dZAe&#10;tUkRQnDk1QwUm7dGq3KwnY1qrC0NM/ap2qWKuE1RVkKCMwG4vlYOMXPu2cypGWPLVpkBEwVYANT6&#10;4ZGRRYaV2ICcG684T6OvVf8hKlBfZjG2MUhA8z3Z83Tw+EEBQMBYeTeh3NmH0T4JdLvApk3KbANr&#10;3baGBYcvIGYcWBDfFSIIiAfogI65UHFQdQtVg4WPsQ1voWmeicDMRvLtlOX9E0dVZlQdtiImF5tC&#10;bFTni0sSLSjFxVGDPUBBwy5v1E6PDdJ+CgDwgpdsIRE1QL0cxeekfpxqjQbluoQgBA1mDYDkkD7t&#10;E+JQQN8LfCjhColSyD22LgD0FJe0x1BWqAaA1IoRO4gBvW097l02Kql13vSUvOr+Ilr0ptcikVBm&#10;FrADALjQjyFHbNgQR8SUgNn2UtQCIaVewQBx1SWGMMEbm8oYJ8EOBtdTQ4AqnMTCeR1D6vzInvFk&#10;/jk7E8jdwR/sk8FNNwGAgDjE3HrvG/Hu1NWD6MetDAFDEKy/9/q+DfkxSCwrwS3SuqFYIlisrBah&#10;TLUgPwDTv6xJEKDAXFOFRpSN1iQ4op5gey/bI4gZOLVKgsrkmXgMHq8HAEgXbWV18bME1OtsL9lD&#10;Eg0nkQzmpQwUDgX0vWBeqTIKVC8weefFM3ovUAzoIsoIlVH0MQDuA9yIt3iehlU7L+3JU4rBXSAx&#10;A2lwf4cw18fr2bgRuPJKCoAV0rpoK1E6Fb3wR/XpkCBECCCgC8AMxmOtqoCIUe1ZsNC8acYeP1kv&#10;aL3v9Jm7sC9s3QpMTSkb9vPn88X0uMgZqDnwhACGKLvqU/+JcFH/iX7ZtbeqMhPILK4MxPu0aDM+&#10;n3EQQR9E1B4D5QDj0uO87a6MnAWZ1w5e6CqomwmUoTAISkKVUxqwMuDttWS8SO/x0drfYE8sNEco&#10;gR6dAHUPBfQnxGDd7QGB9MrKItiNxdvrH+59XT+MCiFhpUGU7RwxAWuyDgFRkvPxsm+qMfU1v4b1&#10;O6ADAPfUWBZeep1vvEXUQe+l6kSFyIYQBuM+qHgo1ALUK9yg3k71Pl2E+qg1yLjmGuS/8/fKZEPU&#10;B99jvNTrsQcAA1VG8D7BunWMw9cc9OHuBiLwll3IKiYV2ue6p/NH9N7Nic+Sch+Wyikg++/LEdod&#10;ANXzJC2XsQ0EFgo97sseb7QSwweQCrHOVER+AHYki7B+PXDppSCYMJ8VnEe9k9rtqVLEUhWAQwH9&#10;iXEooO8FahhVyQoiD1IFBKq1mIZSTQYCFqVPmYIaHcAFecTsHpR7qdHeYhxP7gqO5ykQQG5QitAA&#10;RHXerYsV4Eh+nRcy6e2xSBQMLdva8aSD8ViregTfHQkIRgFYMVCKp1gCRU5iLdKiCBANcXUb0BI6&#10;ALijzwFzKJWlTq/H26M1w50QwKrg3jsiyIA1Jj3jxf0dOACjQDd4VlW7oC8f60+q0ShHVUESAASQ&#10;EjEnJiQJSR/KOOnoUnS3b2Zrhs5VH15VpYFi4RwaBfQFBKm3iISevoSH1crznMlm94907X7E+rpL&#10;Liip13pdRe864vPEizSLhBc1n8/2Zci/VhiMlW/QoAQzxhJEK9WgCo8eAQ51ahroEVIYPRovDeAJ&#10;vQdRkMxnduMCRnXSmknA8GAKcFByJkp7DgSrVNhzgAICkl5JU+I+SwESAnkFC2C8hmbIdeH00l/I&#10;/dcDVE2AvSEmuOCgRkAkIOWa2Sc1M8hD0RXcBKAzoCl3AGQANjSrXAEAsSCyk2synEbLWBACiAKI&#10;MDK5FYmTiX4PHQpF6iyTip1P+vRe6fr7UIUJHqQBBgbGJlb6EdAvPxqa5hh52tOP0Y5/XzUsJ0oa&#10;tYeUQMQ+PkeIBebYstYz/DEqJc9uTiZCwYPFJBupZeNVlHyvU4IFoLoFEnHjVWsqIgDwJIJ7gGxQ&#10;mz8GCIcC+l7gQXWHjtZel7t/f+HLxZU4v+jrwYM+Jpe1B3o1uVijpjUYkIDeg8YSyG5pXp2nY0Ub&#10;UoBaSckDYUF64dvQ+fR/psS4MVvvoAIjdtvt8UARtHfSLXDYmQE3DWJAj9HP/2IIMLydVRf1Swh6&#10;suKeGJ7j0syisMaMlWPDLpH+q4IwCTR4Vig/mWxaTKTUpLiDmXKfAmzRQWncqDK9RUfl/GK0AFyA&#10;GoVYgSzqHVj8NPW4PWAb0NmoxYDZFk9OTmLN7SDVYGtmbo19vrNKBF2xBHoooD8xDgX0vUCKGM+9&#10;75Ha96hT9T4ueleYd6P9DhxoPjldk1B6VIC6XkggMCsoNlgBGIyALhqod4pSot3GDvSIiTEggsTA&#10;MHnqPzkxHV4FXH6jBdIJggGYNSbeKe4TVXuNEnXGRCCQNqagaA1iQAcAkG5zUNVHxJdtSDySs9RE&#10;LWUoMzwBokZZGWmSLnXSyAL3vwCqKlCuau3d+bQa5jsMelmf3v/w+FvgA4ZkbCn8jk084vJnVWl1&#10;UWuynaurKBHAROGLvca/uFYpQKpGSdBKFMVgJd2zfByT71xLAeRA829A/CAUS5qRiDw/91zfhzLt&#10;x4h/vXAooO8FRIysqCVj9vFK95juhNg5JaI0iLbPu4EWxt17ZXrXN99RrLog1T0IET30Sh29BXgf&#10;kxw1VBlVyQj931i5Uy7A8nu2J4HSUZWYrhWmWCOsyZa9oB6ZGAoVamV/8Ijimj4O/AmgMxZWix3q&#10;fZfmpXFCXW5SQAMAj9hbyIBJJrvdaozK/t8TQAFfi8jMY7EQwB4/rYD0gRhj0xzDR504rgavC0NY&#10;xUaQK8P1kmhY6MTpDY+p3n+oIrZ0x9VoxA/YEn/4CO6+e3ahOt5rltDetqoX3xeFdIKsR0/W6BAe&#10;DwN2twcDRB55xkoM6clcxm8sYrkDtUVkfCwD7ZY/GlA81po6trvENhjimFlkAtBnUvIC6EkuqPFG&#10;oGBi6f8J3VaM7pKVCWw+ouqUwHGOpdfWtWibopEbLqIdPraNQX6OuFmA1RRGUVK9IeE65c6qYJW6&#10;YQ0EWJRqRmxZrihbDEz1N6hHfR+ihddg7+NZiCPzma2F1peDgHR4HInJjtYhnBtGJGFriZjgrcDb&#10;CiAPXtz1scdHKIgN0xoAjXSwjrVzc3MYH+9QULULKSo83iOvVJOWyv5XbQYehwL6XmAoYNbMiIlu&#10;GuDakywKZggYHBdlotgXLcqWjBsUD4rFkN5WnkS5V2nWhSpu3R0dv1BBYIUHgPWDsiNmS2Dq9a/E&#10;OV9Uh647D+KjrEmWVElPC6Sf8C5FIDlMlEaFCKpcZ3QEyopEAAsDGIVVD6sKUilV+78ZeRwoJlso&#10;faet6tsEhtHYHSFs6j77mm1dH9DFV0nods5s71phkfbPuQ8AwAy1htWIiQY5Jg5ycWotth7A+agu&#10;LEaFy1LZHzxSnL+rDbJ8hs/1SDgldQTvCN4IBSPoPd4Lb0HveKtQE4miTGzbLWQN1AAAIABJREFU&#10;k8u4MXAiRV3MzbWZKCRAFZOGWivDAehF9t5aSsLKoGrlSmh2yBH9CXEooO8Fnj2GOqxkKSgJgFr/&#10;XM0CQxn1GYtVjWVDLHkVwsB59vrCo0xLiszwaMTSOxv2TDTqrwCRSNwyROsBzAxCRCdYEMd5J4Uw&#10;79aHDsSkL4ghlTopXcroP8s9QBG8nKjSGVdLBGVSMlASCAmSoHBqlUjh4EG+CqJlW33V76HvA3HC&#10;w9O2o0w7m5l0OyhufolIA9n6p0xUS2aCsKoRT1DzbIysH2HtM+O6FhwygZVhoWQwX4dCLxckEFAM&#10;6MaoSAimXKJ8kEhx2RuPwOwH7qUC/uyQVA3L0YE21Mpwkf0d34Fel0osMdfERFYYBcT71KcFFW6w&#10;DKOqKqAsS4ZIBgp12W9hUyW18lJUwVOYqHZV4aaBtSwaKBwK6HuBBEa3SQrlQGp0YQdfHzt2S8oB&#10;Chh2Nt+yY5abzX6MeN8IRYDf6ClIMLKX7HUv5R67pxhQaAix/24Q4jlA8tic4qLv1hlUJYIaSpSL&#10;TPb2gwcTUz9EUCBYOiFwMhQ7bEOdTTBQMEoWCCm4qhUAtGhrt9hB1aAG9IgqI3Q6mE5stgOkFIig&#10;StExiyoAUbMztrMZBJciMB2ZdHUFkp3A5Tf2bexKAKxh5pS1l3l/TA0q2ttWFgAFhfiCl5RazB6c&#10;Z8quamD8X557BFJzFjmATK8GFjHPVVg8ZFWICETjph0UiFjTanaYvRmsjM9dd5UAMifgJoDaJa7+&#10;Js2X1NG7xqieDDn+MGh3sDrwBhKHAvpeULFBu82qgbyohc4zN4DFj1ycPgIgVkjHV66EsXawCj3a&#10;qUuAtaNUz9xEeqSsmnwSlwmDIAQdJFF6VYmmcAtk2EXMvnpFAIRAlZUxMbpKW6PAWgXWLGIwH5zB&#10;Au9XEI5AWXUmnGme5zlhIdJ4ugrxNCIGlRF49qBAGk9XxUbXDb8IMtgBPYRJYOVwocTroVWlrBRb&#10;CT1AHgJBr9uLhMhrpiWnqwP8M2W4cjRdAVNXH/iBTk0BV1wBfPGLSL71LTT+7XugBBBIGoxkall1&#10;jxpZLOkqBITKEKBeqCxbG2+cls7OTQd8yJPr1iJ51iRMl84NVo4xHFceraMegcBEMLSXhZvqzS08&#10;wJ4kcc1qdJcBBivl/tGPPkrOccJsasrtXspj9WJLYBCskFr/fQDdwUo2DCQGw8ViwJCmKVSDENmC&#10;VAQoEBes2NDVa02nOqCz8SZIGAcOc3neqqKg+GBAOANLFzDEyvXioBTpu2be4qRmlDJUoUH2Zcl2&#10;EDEzA4yMAEpCUouv1MQ93e3ITlDVuMsi02BKVogBsBaMqfoH/+D7iuOvBDQHJtvAxRfvx4EqsOZ2&#10;4IgCGLkBuPQcUj0cyQcevaAMOF3JQUFEzCAR9GhWwQhYKzAzCCGwhhtmm/7+pBzwPbYdBjadECi7&#10;41ZL2YyHnSAKFBMpjJiyNmBVit33DoHzUXb2VW5zdXMl3VsTt9wnH/oFghJ8+AWqahrALfil61Xr&#10;1qEBwBgHxwaeDKrZGXTuu4tx3nlcdjqmiZCWzbGUivbz4MwyWF7k7rUYMZCoKjmRkBi7vdhxQ9Xp&#10;rPoVJu3JofvDLcies6zpubgQHIYYVj0RCQQMUtRZhd7A5/OEVHMXFGBWSCKkmR1uyJidm94c7VKn&#10;DvjwnzSqqp1bxvBjKbo99GppBCKrwjHNUAxC182A41BA3wt27Oji+OOXhGKunIM6gVL0HEZckBeK&#10;biaeEIMaVR0DOg4YLFapUAJJx4mrwqqL5c1FbNiF9UxJAxhBFPMeM2UfFWCLAli/XvWM80qoCtUy&#10;WEqsuwkDEEDMIJAmJk/dcDY5u2smx5ofAd+YFrRaip07FZuOV6zZqplpBlzxHUgXKDcbYOr8X258&#10;F62DnRwBbbsZ1brTCCddyThpknDSNXB/OXmyySff5ZOxpTpvI7pwqiIFlIJGNTVLpe/ucJX/t4ZN&#10;Ou1kwNUzWoehkW4Qr3S7Cm2C1QklD6VcSR0RhUiIM1KbARFBhq0hvFjT6WMSGvsplXwLYB/Isure&#10;ndOr7wb+oXTDLxP91Nvhl6wALn7ypMaxL18NHwq0ZMZMhirXtHGCen8qDzWPHz7tnOXY5Y1xI0Oa&#10;03JU7eGQZquqfHgJedT67HvuXVWplq5l8R1y6abmCSdL667b9uMkPhbuotWY/ev1lJ4zeb7P/AU+&#10;CWA3RMEUEKmiRr7USmrckyIKeyoUASwIHFAyhrnt3c6f3sz56qNE1g2jAOKK7z1w8foDej37wisu&#10;bCoRZWzRrAM6zYtF9TKg1MsZWgJMYOZyzRpoz97hEPaNQwF9L6gqwZVXrg8XvnT1dtJQcUx8RYUD&#10;reuh84GdQAxjmJaCXQborr4O/rY1GJszcOKQFg4eDPhuE0HHxEEjZ6m3jEV2+PxOX1RFuKJAM9iZ&#10;K4a29e0ysHUr8qNOFi2qnWKtN54TpARGrR2+ZysxE4VGmqsvfjNbko2xaqCwbBaNicqnk3OyXAqS&#10;sVZC5kEZ9Q+0Hkx2jDxNffOrV+ORVzy1oN78+D3wj25D954NJjtp9Ij8Az89Efz0pYFTa10jqzS8&#10;0NvR0z01wBAoxROf9khM9SmLKEDJq3VuhjS926gAl5y1X6dxv2OKoB+5A5lLtoZKHyiCPr1yaogq&#10;kOaqCPNbxpjSjqdHNaMpssZJouEkA3kDELrtbue+iaHyaz688UdVp/PzzhErHnU77g/V5TcCb3/i&#10;eVj6la8g+A6syceW0bLzPfkXdwXPq9LsqMDWEVtD7GA4g1iCUgCRAyqzoLXQq6VpTY8jgSLAeYH1&#10;/KgjepjGRn/57MGTwdVrgWt3YuiitctLpjf5XMYotarOEAiwPg+pz++1pj3StrMrJBNSZUhdGZt3&#10;8CMFVImSAMXckT5Up46edcqNSTtUW7tQjDtFp+MnbFLqXxyPnX9+N43+l9WanTmCzb/18wNyaesu&#10;Aopjl2D9VsIHP7uNvvq1Fl77iqFUde/SgVEfw9TX5BEgnoD2+vXQ2lH5EB4HhwL6XrB+/VY88+xl&#10;QUR2gIquJY0lXCaFGoriGfWCHLO91hg6BspLVNzmyy8/E29/+00HfqBTQLJ8FdLGMLIly2AMo7Ol&#10;i+llM8nqraahJsmLEJZrMvTCkjrP8TmgNiCoARSw4LotV+s1zUPVtlXcQxi/UbCsj4plU1Ow6/4N&#10;4sO9SKRrxCUVERi+Tu0uIJ6CY6AntqdyRmuMFyWjnqwTUyaVGJXAoShDZ2fakWvHTg7faqTm2q7K&#10;tolvXI0dL3syQV2RvGgL/B1d2KcvnRwZHrrAUPJ6gTlF2A2TSbni3HlOGhU5w8QgiqYlKvUzA42V&#10;DTWAeAiROMFd3tLGMDtYql77gr91GDtP2b49LzvXiRs/TzRtOvXEGiBEqhqLUkJE4Nr7NghQshIZ&#10;qFNXQiypeUal7acH5A9b5etG7/vZ/9w1Id9v7PQVT12H1tRz9zmGw/7xahRVB8ZVh4WuvLlKhn6n&#10;zPIjiyS14IQMG6hhEBt44lq23dRxW1CbnADzbZwaFRKjJbJqEOLC31Om5daw/cC65aSzjOLccZs8&#10;LC8oRvy5vqHUQEKVeHWF1aFO9h3AfDiDvKQaar+zMFUDTBRYa68frg1/BGCFz9rQoZ3HOM0+0OD0&#10;FrHSWTZGAZUGmze2ain3yqnDjyz7X2dtpXa5mZJ0buUXn4UiKHa86Vf3rv/8x49FSBzAQGd6DvlP&#10;HjLHvuSExhXPXTaknVaj5M75lqsjoPFsTj0FSCByYDUBBQs2u1C5MI0qbJ6agq5d+ysP7d89DgX0&#10;veDKK4EX/0YKDbKlojCdkF+5kGjf3TeZiCi2RYdjKcjzO2HZPWm2rfrcF1YiKEGDwFAXhkskSftX&#10;L9+uW4Omy2CcAbpd7LrtVk5PPWc8NW6VJznRlfaIJQ+NTU4bWkmpLFXjV1Zcre7mc6PqCmKJFpc9&#10;dbKYvIMKBKUSbEEt8fIwLoLg9v7afvmZ5cjHd9yliTxUkD9ZkClrRaAFGdEepyEqnBCULCkZK1bB&#10;Ig4K+DyNrT4Q+FCsMqZ1HBXtl013u1/JcvvhwtLG9DvXoDAKnL+PwD71Y7g7H0T5T0+j5m/cdqIW&#10;yfu66dILjeajQmAhAtgCbCFka7GuyPjWmITGvBaWElgVAqsW3DaqV8/et2Hajf96FAmrTRb43Klt&#10;/NVtPwja3WRk9HgShdhe3qdngaAxVlLsP6KF7mIQWYISOspJcOlRlvPDkzn/jIlN058rIZ93zmxZ&#10;+qFrse195+7+j09NIVl6GGa6OzCCiaWzFD7oh9zrQuKykGcsLlensSc+8LwJ0TzNaqFkvnddRxYG&#10;giFJZqBF52czP75+Oj388AMyjwAwvu5FKLxg5BF3lLrqd0Miy4kNbABQMdnC3eCCv2TTddfdtfyZ&#10;pw+THflPhqShiQCOau5L3eVBIPZQox4Ymk2rpHO293xGkKAkCls59cGF4LlgSVqkdtoljRvygtft&#10;KsKPXRJmxq86Gp47mB3eBDyFxNXU1Bo0x0skRlGmAUkHI2WzcaydbJ44+6JjVgnaRxPTkSGVIWPD&#10;MWzKFQi2J861272IT5GHEFQDbyq62PyHfziqH/tYf5Ofvw44FND3gaoC2JqHlOh+UTzdqlEh9M6B&#10;cYEQITZRa9FytUwS/GluHzqPyG0A8yyr31RW7l6CuzPPpnfMzo2Xf/uZFKEMeNe7nrrIxrKvnYtO&#10;KDFbtJKVydjKajx9zsTz177Q++7J05hZpQmWqQtOXAUxsadTaA7CbcAJiA1ETdzN145krApD8ZMQ&#10;GkptvldDuH/kB8fqzPPu3a9z+pRRjmDHrac+kj/jX/+VGp01VjOSunOeai2yqO0ew0cUNYnUYDEK&#10;4dgwxlzVtCIDo6lWKSUiyRGmXfxe4TvnWOj/M2fC922l3l999WOD+tQPYdmhOvHRkbEPF69mGn13&#10;YZqnKaemy04NPFFPEKYWWtFa7EYiC7GmMAkAKEMQJFKbrJ99wGjxvaHJFcXc1kcP5uz+8vj2cpg3&#10;3a+dZPZnjY5bB23/safcBfJkamGZmEWZJy/Sonbv2vJIATIgAqWo4F2alM2Vp3Ibl2ZcrIFp/Xln&#10;tnwE7/4G8N9fNv9P27GVKLc9wumJq46dsfx+TY/4zWpEODgLmASqTIE4yhCR7qYzqPPbiTq4z9du&#10;640W6p5oAKkUW5OUrs1PPFE6d955QKZx7MtrIZUg9TxaJtX7JSvPY1eRGkZXjc9n0usTsn++6cfX&#10;3gUAXXa38oy7LZCukpTFBEu1VR8pR4UJq4xUCdAuvBUKDsYJQ5RQUhck7NRzTsGMkfDhpSQnF0X+&#10;2qRlf2BK+se8Pf7dR1beP519f5mXVwvKq5647PbqVy/BzulZAMPJymPmlqDLL/TD/nWp23Gmio4n&#10;qc9gC6OkMMxQFIDIfFfBYnltIlKFh5hKA1mR4O5IknLHSScNTuPNIONQQN8HfnJTGyefnE8PDdn1&#10;wfNLEqMmpt337AGN4Z0VBC6PUA6/CTgFnAjKtrHlJhHz05m5ye8opzeGsri/zKrWh/5nE520hakn&#10;cWIf//aZ4MogqEdukqPt0NLfaLnylcG2nhmSMCEqUBOgxsPYAGNEjfQ8kgsiEwDUxsIxzUjRBz1q&#10;ZUUhCoJtD1UpNW/zW7pbZFMFPH9/z+pTQ2fLaiQn3iiZcV8lX16sVBxZmbiXqvl8i3b2NZ9hfrdP&#10;URkMGt3INYAAFRBRsGpglNIhU5m5c6Sz4y+Gd4U/mR01P0rngt8t8T11IwwEXoqJ4XTyj73H/0ku&#10;XWE9gTloO+nlO0xtmRFVrxSoPcF7J3OJcQ4KiAdAcNXMnEH7a9zadR/u+gHwxT868JO6X0AIZ/wQ&#10;STfvSNX5+wa3zm5T90XQBisczV8nZL4fZJGmGQCNXjoISLVSJQNDisBWy3xsiMqZV9LczPVzu7qf&#10;c5kr5hv51q0DzQTk44etLF3yf2nWfI2zw2xMW8U6AhisHJPPhLqlURbIn3UmZ4EUOs8kUUbP+EfV&#10;+nap3eJLW6vi5sZI88DUzz93AcrKI3EyFtr4/bJZvRKNLsixsjhKfbpegQ8+OrPpumTFKgkI2LWr&#10;9fBSi6saNnleKw8ZcV02IKnVExVdE6hiUVYFCYOCJZIEhgDlABBBOL71CkaggCpvjYXUXEhz9mxu&#10;5T+c3HDa/9c9qvu92ak7d+QvX66dr2/e52W87JVjuOqq7fQP/7DksFKrC0jDyzmde5YlXWGEGEoI&#10;XEGkrOt6VGdqMqiG3awZYlcE10L1QtC8K8HdtHRia6vTGax24EHFgPfI9A8PP1zhkks2dkNpbpRg&#10;5iC8h6r4fLsXAQpRgqqtl4aCWLyx8M2EcXzC1eusa/+/1rY+yYn8idHsnE7aSpozCS677PHHMXb1&#10;aSAoxIVR9nRRZeRjRXPuA53h1ot93h2npFTKS7VZ0CRVWAuAQWo9sSvIWIblFJYdmIXAFfWiOVFk&#10;9JII1ANpO2k55RumH7x5xg9CPXeKoCdm2Dlsb6ZSr0EohYKoqkJFIHvoaysphGJJQSkqSgoTOKQw&#10;kgFiSWChxoGo5kzxkIodOiuQvGd0a3nEHvs12Du/hwBuNDi52Jv0P1fJyMrCpNRNUvKGavqBQSBD&#10;Coue8hj1TuW9P+hp8ilYRG0IsFLc7BC+sGPqWbOy6a6DNav7B5c8B1wCHOwDwu0PazlzO3lPokG1&#10;5/oT6eJRj3CeudXb4kQ53CAJBSQQWIAtCeVa2pHxYEZ+uzE2tEZHBVi3DgDQqByqEZOYtHmhJiOv&#10;rPI07Q63EZyleNqv91N1OxpJ3FgtkECxENjjhrf3qESt9iBKvkOmO317TnRFapPZdnUAhFmuXgs7&#10;VKHdtUMi9H/ocPEOM9RpsiNAE0pn03vSwv3Vzky/54ZGy3JiFGFiAvnt7VIK/rqdTq93uxLSwEpq&#10;oULacx1UBbwwBSGCKLEGClyR5xAvlQWwHnAFwXWIjafECXikhXLFzPLOstnXFg3/ESvuj5Z86hmH&#10;5Sc3cfS6M/d6GZ9YN4nj1zj8zWePOtJr+cfWdP8ba/lK5mqlouJKVSsKCBwgSElhah2oHil0j3R7&#10;nWyLHwyIskeyxN3Snl4a8nxwWoEHGYcC+j7wrW/N4H3vXKm5S29mMhu9GgBQiAXUoifPEp/CqP6l&#10;7AEuAaoAKkBqe46e1hq/zPDcs5O0+GPrO59c1lryRp4pc2mO4bJ1e6/RLf3S08GtALEylgjeV7ji&#10;71qN2ZcXzZklJivIOQtnLWWWKDEgQ0pqALEgcaBgQcEyiWECK5GpQFyCqISFwIhBqCU6qZMRd8wt&#10;Yro3Dj1/lXR3DUb6txptAmvXziXOfYl8uQE+BlFigAypci9SLGjSq0HkLrKJqXllBBACM0CEQEpF&#10;SihTQB0oJEMWWfNFmrhXuIIw9sUofNJ42Tvh/+mPaThLT1N2bw2ECU8JgklRGoOuy6Gakkaxdhit&#10;4KRCql1k0gWp76XgY4lTFcYXYA2US7nJJPyJHe896Y7k1M9o55rP9nGWfzl0p06HlAHT93WvTWz6&#10;8cxXD1tfEUKlqAVmoFq3IfXESQUL7w3DwyHAkJKJbaA2odIOc2FHTxcyb/XH70rsxLHAjTdCg8fS&#10;ztBqkepNyskyJAK1AWIt1BKUiQgMVoINDCM0Lzw0L1aiEvUASBRawYhH4gGuoBSETLFrC8H/j+1a&#10;/pyJgVe9ar/O2eS6tWjOKPyE2qbrvLRyxR+UI7MrU1eCmGkopNsacH+5efbfrkzb27pVI40tZhev&#10;B25rY8cbb9so7D7m5vCwKRFP4XEXo6IM8ha2cqDgYIKFDQQjAhYPEg8KQtYr2aBkg8LCQ1yJyilR&#10;orAjFXRlcYQfKt/BLvzF2Jljo+VcG4d/dvc1aupqoMsex52BphP5L5DwZvLVCgs2KoxAHpVtUeVa&#10;EBaIUv2yCikVpNypRTE4vswc6yOGBKwAwYHFXG23d+9Cme5f6Yh/x+hjo/Hg4x2/eRjyHUmr1Sgm&#10;xHXPthQSJgMgAOwB8pH6I8kijhkT1MZ9KAmJ8RD4qAoBJsNKxvrDvNezuma0NOONnxcd9c971RJc&#10;85Xp+X979dfXRLtpLyvRte/ruLl3tJvTw5wLrAWRFYKpSG1FYE/KgZQFRCCGwijBioEBYBDAFGCg&#10;SAAkgCY+hdUchQ0IXaJ0ZnwDt9M/3XrBT2901ET1mlafZn0P/PVfY+Tm+zC0o9yoGuZU9EzlbIig&#10;pCaANcAoADa1zI8QKETWcgCMAIExf0qGavTfiEcBijpthsSajLudIVvQNV3WaX/x25E8PIOxt32s&#10;SWX67ioZe7m3I4Y4AROBRYljnI7s6FgyB2AgxqoYQAwApWjuY6JciQkiRqoH2Mz9RflQ8/NmrER5&#10;3XMBXNq3Kf5V4E/6XdjhIN3pjetHGsOPulCeSCojYnMjsGD1YKriU0kEUh+tduoArmTqOxNqrSYC&#10;OBARnCU9Np81t3Te9Mx7k1sfQrHtAZfko78f8uQ1VbOZaJKS0wRGmZSUhA2cZ6gqiESF6hvcOwMK&#10;gwODA8FRqYlXGGFAFFy0K+q2NsC3Pthx5n9YoFNCgC98Yf9M1BQw9NojAShS02gmbb1I0+rPusPF&#10;cSEHITHICm1lneRvHm09+snkztSXo/cCFz6wMNd3zCG7eCmQ4+5kJBs1Ys70WUjYdUECYjiwBhCX&#10;UFIKrAg98SUAykCg+D4EBjwTeRICosyDEUNsCJIEaMOnJHx62IKVhnb9oCTqNF+fY+7LcwCAl7xm&#10;BO3xXbaxadlvZaZ6T2I742oCKXxMfCgRqSESSxAQyKMnPhRzIyY6ZDApOG5KOGr9KIElhOTHXKTv&#10;V4eNph3w5W/P7Z/78O8chwL64+ANz1mOuSXbgnO6U014LrNfQVzEh1MNCK7Wg656GgkAsKCPrgoQ&#10;Uy3y1APFXKQME9EpRZd3dCm9g0PwV/9LVE9f8801CIFgLFaUni4tGtVvSyM0TQZyqSGyABkFsYJN&#10;IDIhcsFYwSTxHSEBkcAiVvStMiyxGk3gQgrAIFAJLgW2NbzTFUN/RxT+0c7kZevpGwcnvlx6KZZc&#10;+FvwrJUj9yCFbmK74RmBJSMl5AVAGhBs6HUdANEdL7YnYaFdjHrNxnXthMG1SZsBBwb5uaXez3W7&#10;1Lw+yZZ6Hn86ZNfsWfD5e7wdXi4mAzFTXQyP/fwEMAJAGlPvxkSKXuxOA9UnDhsA1aIg3/2ppeoj&#10;u0L+v+xoWRWfXInBmexfAjd9GnLWazEyvjSkDdzng/8pE3sQLwdRk1WYoRC2hHp7qTAAYt03iqrX&#10;texIbUTsLHNKGvJQbTf5HQ9cI2nSHhqaPEsdpnw+vDykI4C1MCbmblU5lstN0GACQAGKABsAlthe&#10;zlCQCLEIjAeREIRCgG8/QmXra7bsfChPJr6u4lulAfDSl+63aWpcdDja2zfwyLLjjmIjv1vl1Xs7&#10;Y/5YaYIcGZBayTrJjeTth+de85NHw9IUuLT9mN/jb2/DXdoE7WxuUO9yMnR82ehkapQgChYHCgmM&#10;otZACFTaAGWANJaEhCNhtNZUjmZTOp8NBymRGIampL7SNaFtZ23a/pmnUHXe2MZlLz4cIMHQziVn&#10;s5QfcCasJgo8nwwhrfscaltdLOqo6bEpSEEUagEfhVEGNFFFql7dHSTZpV7kWkMGb37PgZfd/feC&#10;QwH9cXDlNVvxytcApU7vEN/siOrZbHQ4nskckdr48JKv43WvgrGYtsmo35b4HQWYiYiViKsRDXRi&#10;8PYWUn3g+S9dgi1vPgwiBJfqRKdr/+tMs/Xm7kS3wbkhmxDIKWAExEJMQsQeMAFEEtNVdbctI7LX&#10;jdbZLIqu294AnrwqCu0oiDvj27Pu6N9gpvoEmHa6Toq5Y/dNgukHZr/4aQy/6R0oUba9wS0s5awP&#10;c4exmHFww3hACQEsca9lPROLAZGJ5Khe0RZ1zyvqwMF1qw8YgIN3nFj1q0aRXudhH+6sOsHSo9vf&#10;V9HIBeoaRmza67yKzdX16U/IqkRTOBjtqtM2rFZKEhSwxIJgQ+sXRlqfJRs+1LKr/7dF2SmFgG9/&#10;tH8Tu79wwxcwduHvw3tUMOZBSeVHqOR6x9VmpyEhkWaQSlnVECypMgx5EEL9lEZEyfKYNqdgECgh&#10;ybrLUuBHc5RvNiPy1mJo5EJvh8AmJWsNhJUCE6QueSnXIjECoKYpigoolGRCSVSVKr7oStndotq9&#10;k0L3KuOLvzY2+dzcK17wc6w6vGgctQadl67df/Nz+ZlwljB2xHHHSEOmfF69uTPRXSa5UkIOTlRZ&#10;TJVW2T+ZB2f/RU8wVfnZfZe8+A9yzL3gF9N0+9LbTJF76Mhq5XSkdltTb6O3gcICmoBlCCyGgGie&#10;w6wgid71DJ4XXqzTjEQxhQXYQNKsWEo9dryb3/lIY+N9y8OEPg8pqGsnmKo/ypLWiy2HKDiAmCHT&#10;3aSrFoL47r1pRlUzGADMpRIrBE5DcPdQyD40vQtfZ0P+be94eP/dh/8AOMRyfwJ4nYPDeNXE6FW7&#10;pDi+W3XfnSRFk7kCtAJgwGS1Z3QC1KSPuitmUavOQgesQgkJDHlNXXlsVRW/MyfNOx7q7Hi0ub2N&#10;1pKliQ/mjZ1G8ZZypJOlNiN2iKcOiq8qcUwnEseTOCEKxVCIPF5Wg8j2FXgAqgJRKAcPL0pajfNY&#10;d/RRO5d+xLTtFWVCO6UssPlVB1bi8pfFoy87AyPf/CH8sokd7dNPuGzJt278wVzReqca/7JE7KQG&#10;AzEeYIbAQcWpBqdMDuAuxeNZzWRmpp6nOnO0Za0MQTGsaOqRvlOc4bp0Az10y3IzftgLuq3E1lmV&#10;2Bu3W1tWTNr3ugZAREIJaUhgTIAt536eG/mqT+auCt7c6DWH052o7ARwyV5boX8tsfmPngEAGLns&#10;dqg3O8jq91TD94KdW2krfkYGPTLxdGxR8vP98IqzyyQnDh3AL7SBArVXh8c+AAAgAElEQVRzW0xi&#10;kXAOzcbHuqF7wuR484FOap/nbcoGRmEIrISgDGFEYicJIIANFqIeaSiIVTpVUW7WVvuRhHgDu+xh&#10;CXKfL8Ptxoe7QsM8qtag+v53kLzpLeh8eAqdD0/t17lpZCnaXbgmyW8VefuV2qyaqbUkcDAe+P/Z&#10;e9NgSa7rPPA7597MrKq39Gv0BjRAAgRJgGxuoAFCokRJhLXRlmQtYSIkhSTamlDAYUpWDC2Zkmc8&#10;hD0zDmvkGUmh0GhEhcWZ0d60SC3WQjEkQhxuogASIkGQxL52o9HL67dVVWbee775cTOr6vX6AHS/&#10;xpJfx4tXryr7vcqblffcc+73fUckwqkPPvePP3n4rnHvwHXn/H3l65+G/9IexmtGj40H+F8u+/Lc&#10;X5TD/Ec5t/A9cXF5l8oxCGoiLSgRXS/pWtqPKxRp2dRWRBr7VbHGFx6SQwgS4wEFe8qr63H+7jdW&#10;r7p7f1x+wuIIfjB3cxGrd2QatVHONXWwpOiYUFvY0FwadiLNklWzGgQRFgtSk4+D1cVnJPZ+bm4j&#10;fMQ8RivjF8/9sV3oAvp5cNttwMFf24mh1CsAftVhrhoP/ff0eqNXZ37cV5gQjm3vBBKTJk6tArmJ&#10;I5syEQBQqGR+JJkvvqWH8ltefnT1935jfdXefNWVN67a2j8bLqwPXM/DOw9KDXMpmEOZpB2a1tYC&#10;lzg+bPqkxSaASyKD0Rw0einMIat0TCse8Vz8iAg/9Jg8deeuYud4rpzDY9+9De52zwGr7/g6gET/&#10;gUMcXTb32d6Gv0+l+rUy2qvyqvwac3hlFA5MdA6a7xDkO017ffPsgRBpvPfZJOlChYlBXIRYItAF&#10;zbzLyhv9aLzUw8Lb1uivNp9DaKkBycTFplVBERlikgOrBJXqkMbRvb7W+4u5wRecj59+6qmv3Dc3&#10;vy/4osD6T+y7lEN40bH6ntdNHg9+4V5olMMmPKwGRCh68/lrN8rV/92LfitEXFQDqGydUVL3HcJc&#10;AFUpuuAGg+p1MbchfXG9iAA+SiyQBBup0gyFIIpQjYBVyMKw4nD0Z8h6/2UuL57QnjtxYuWKY/iu&#10;q8a9T99DfWoZpgI3jNi49ZZznNFzh1eH3TsXr7Vi/TtkjvMuL+AsAxlRZzWEhDcnLsYevuntisNP&#10;n1t0LUDAUeCePegfzapyIXwqG/FejOf+LOPS21X8tWNUr2TP9tRaFj3SKTM1yZx5au0DmAVEjSIk&#10;BJrcpWAwQpwgMU6d0Csg84LhDr71slK+92u/dPxXcMP+K7Px6Ic96ssRe4DUaTFFneoJGod2lVQN&#10;aCc/UaE09UoiEJlbq8rBQ4D7S2e933v08CNfuHxht10Wevjv3tOZtz9TdEugLeLXf/1KAA5mfof3&#10;9df4rPpO78dvFYnXQmynYCpvMWv6gTGVfZPlA2GETDI7ERIRJFlabhsc/P7xef+Tdw+vqo/sDP/h&#10;yXz5x05ettFzeU8cALoAOAg0gmqAOnokZrVEgVlqyylR4YJYBg0QFwO1RPRrGYvjmbrHfMy+wjL7&#10;G/Hhk2uxWh1bhZWwAdzyyCUZ12eLpY99HvUdH8HGv/8ZAYndf/zJ+XUZ7czpc1vICgTdLaVcV3p5&#10;hfTnviFk+hbRQR4zAJ6J8Iw8BXMSGjPGmtRQyiCOP9tH/r7wuP/+4caOd1XlPEWCJKmVzCzMJFVb&#10;TCluLGLHv5AR/x5S/93o4aPHF/fvH0kWEMMI6+vHnn0jmBcJ+t++DD1QgvvWvtt04RdjPrjaxKFh&#10;FDZ77I1+RAMppCtqXLZ3fJfsGR9aidW3ltCeZBTmiqxOu7ZBG16ElNRo0JrIxsv3ucr+Rb0wf0f5&#10;9TdI77MP0zRH1V8AXrc4XVVvA/b9/j8EKN8ZF09+oNxbX5ZpD5EiwlKc1DQhYXnon1z8LYz0vaty&#10;8tj68G5gi8zupQ/fgOozaxj+3IOCgwfmLl9Y3E0nr6Ta9YZqnwJz6qSAcqAZF0qWrwguXD/ur85b&#10;PkQe52H0gKtBNXGSKnwCpY9EiML8RCbXnMw/+1pf/PM3jlau2yEbv+Dq6mqxXAQllEzSEsRmEz15&#10;ADiEhjHhzIhSxI+F2ZpQjjl1D5tkfz8eyicqyz8f6vWVqqywsnbyolrnv5jRZehbxI/92JP4tV+7&#10;FkWxtjIYHP2r0ejKuyxmVyv1Js3tZka93sz2R8FukVCAyFQgighCEVOqngpQYk0+kRHwEF+qAv9g&#10;J3ddLXNmYtW31UXdk9zBM5XVozQtQl0EndFFDyVQuQpZmaE/XDhKy+91mj8J2oPO6iMQV7qoG4A/&#10;4aU4YohPI8rGg4f2b+y77HhcmAeOfP3nL/XQPiucvOXN6cH73sf8l34VG1//jWv5oXotekAqImaC&#10;0RXZp/DkuLeQDf8E1F9h1n9TzFTAusno6sYZzKe9doWYy6AWX93vz/+r5d7welsHCBWqJo5Pw5NI&#10;bnuJBSQwcfX6hsXh74zuG/43vP/G4G7NuIpDwC983SUbo+cbRh9ZAj4C2fMr+rfjCp+LxpcLTBLL&#10;mYjSOB+JIFkeRTGLCFn+xl4hr9Nx1YPmqclNDTEFEunR0O4CC0kN3pT9T6yvrdzprtkJABzf/Ipt&#10;DeKzEFGoYLEWnwlqiAZx5kBzyaNOTeqeeFfEb/JV9vb19bs/vKA3RPndRayubgDn6Qtx8nvvTg/e&#10;uYe9vxuur31vWN94632P4s9f9Yk9/auyOqw5YkHms1JriveV35tF3ooo/3x9sb5SADhmaPU4LeFE&#10;GYRCeq8y6Am8lzcz7/1TVHnBsLFbtIaJgzMHsZCsjiWAdIjM4CQClDKG4l7J5bMCfpXUE7DsBKz/&#10;xDBuPDU3rNYfPXp0eNnO3Vb0FvHuH3/oIl+NFze6DP0Z4uBBoK4XQCpoOcblGE8+uabXXbl3z1D0&#10;ai/xGmPYS8ZXo6jfUWTVqyUmwRiViIgCZgAiCA+KMroRRrJjPMz2/+xfu6x/2C//r0d2rUk5EChz&#10;qTIi+ghRg7rkteQJWDDULMLgZO+uhfHcL60+tvZnJ37ogfXFv9xj8rq0b6VVjmw8QH9tEQqHjeEA&#10;oSpwYmUHcOsHL/VwXjzceSfw4BPAl+9W3Hhjb7HY+VNlMffTZX8wQKZN15CkgZWmBZ2YknVAz4g9&#10;84v12qHgThwaKMYFgAAENDuPLX9BSDNorOirY58a68YP4qu9x3HXALhrP7rb61Qkjgk+8EgxdzT+&#10;eK39/8HcjsVUgk2WrQJpuNHpYO3XGFweke2qsc511M4l8pxSEps6AoxwRlADhYHZuh33dfip1W9/&#10;82/h//gVw7/+8Ut61kt//M0ognv9KAv/pdy1emOWl9I3J9J4I0T1cDT4Won13mMSeh/ITH/78cef&#10;fmxhYa6OV1+OsDBA9YZrALn9/H+QAO6/DMVoB7IjO5G7PtQZwmVrOPmGe2TX3x1gcaQ/MGa3jhfD&#10;vx/uOP6yzI0ZM7bEUaEDchL9EOFozMfA4qrggF52/42lYX7j2KvyUImFHpwF8ZaoqaI1W6MtqEKs&#10;f19Y7/1k/fnDf/2FWNQ79uU4cP0AZgoNxPpwiFgGHB0Ou6z8AqDL0J8hksHB2uTn228Hdi3M2clR&#10;eWQwKI7svbz67D/6xyvy/vfvXJSx+2yg/mKW1bvUQGt2j5r1b3KwksRK91r3mMuP1uPl+ZWFVVEf&#10;kCFDlGRdGjyRk1A4eHMwCdCyx53rC3/jwuBnH4mDu+efXA/5z89j9VuPnhpJ+JKLLTfdlC7O1Vcb&#10;RqPSZ3NfoWVrtc0NJBpipkyJHSfZHQBAFWNkWC7zLLCPxj4gWQ6ciqbzB8FQxfEXsSFH8PIV4P2v&#10;3r7zfKHhXRvEo9dUzL/4gPPFelQspgVSerl1aSVFoMm3ryoJKx1Q9CASkA5pLXXbjNJAAygmzkZH&#10;GOqHIUK8732X5DRnUXvg5EL1lZ2j/u1z5fy7q9rftD4Y7VY/ljx6FNGhFyFAJeUCrw4V3xuH2bfv&#10;3XvZX4UQ/wKPPn3f8AfefmLp0w/Z/MF34onzLcQFAE6gxAmUeHj6fGNuWe1YRnxkMDy5XP/2lcWg&#10;r2uD/zTesb5AEWRRYeIQXQRBOBoy1hBnGPcijq2PXjWUPvpZLQgKh1Z1aBC4pgoSIACj9QXR3YmC&#10;n7vt/QhAKUDJ2fmzw4VFF9CfI9Kqcmp6QAJ33dXj2tp4RTX7813if9DE3uE07UsBithUFimpgYqH&#10;wvmIEstvWA8nEHOBemkyejR2pgZvDhqTsY3WHvna/GM60v/r8Vs++7n+l6+39ZuvBN5+P7BJN/cS&#10;xu23AwcPYr63FBn0sPW4BtHLNQRADSkjTMS2pCwXiCqMitFIgHEGwCCMcGwEODIRvaX/ScJ5VPTZ&#10;Y4YnDH9/8TpzvfAhwCuIueKQFfni05UUGzSDuM2Glck/rDXPVdQRiLWBmQKuaUELTKx0IYQ5oUUF&#10;Ik00PCbgk/P/6Ze5/jM/cQnOczM2+hFZdGG5P/ro7uHgwVzzbwiS/RPLhzfXrt4dse5GeQGqYxFr&#10;FAw9K/K3hth/M6nfXcTis/2Dn/79XBY/uXHy4RFuB3D7s3gjzaJpDYeBX9uPxV15vV7z9+ah/7Ae&#10;+O8JeXBijfzSAhq392RWI6lXBLPG4mFsqTMdQqOyaTwe4CAIUIjUMV+PlfvrpaWnTnzf9+X80Ieq&#10;CzamHc6Mzvr1AkMEuOmmMT76UcN73rO6bNF/3EzGIiZOALFkTdmaYBKEmAMJjLMhpKjhIRAR1Kqo&#10;NFHnMzOIeSgVtS+RVah88H8wzhf+cuneV9rotV8FbrmjFZOe/vVSxa23Ii8KBHFHTGTZVYZWZjvV&#10;FKJpuEURUtSCsDRhCVELIqik7eg2GcyGpyswUMIKC/8V3P72iKPdGvmcuF3gXQ2LfmgmZeu8fipS&#10;W9+WMY2JR/+ZQUQlxARuLDHUfLqX6Xr+5jddpJN4hrjlDtQuYlBnYQO878Tajt9cWJ9/96Dc8+65&#10;4a7fyKudD8XxgoVhLlXlpYqZeFFmvSrPl6rXVbvij1Dcfw716tcuH7rzwszZt90F6TnM6WjZw/1h&#10;r+ydNJARGZwRWYzwFtGOLUSRRYcBM2TSQxY9fDQ4VpJsfpNJDUUBOgozILrHAf+5jdVd8fu/vwvm&#10;24EuoF8kfOQjJX72J5eYafbXoBxRADQA6rgpoiS5jjBCnItS5BSXNqDEGhctB0NmabEQxUgEuqiH&#10;yfBhseGaX778pR20z4MqV8wtcLkI+lh/I5XYowOkaRwy4WEBoGgy99Nmf1bYSt0w6fLRxpXGXEYl&#10;PO1y/6D/wZPEHddcknN8ISFaRGQ1CohDgDLxcGjGNQ0xJ1tSFGua7TRL4JnA3m5fCZPMuagZWIen&#10;y7yq6vg8auhxyx0YfttHMdqYx0JeVRt0T2iwDwmL2+bWr/3WPcfm37N7ufhwf7j4QBwvrQx5WbB8&#10;zhZzjXN5HBYDXc3AC9opZuU7P4EsAlrl92iZPeFiY5uLtn9ghEhAJASm4oPIHHLJmQmiiqRGxUmy&#10;Bm1XxRAohDkc/YNFhcdjzc6LfZvQpRMXEWurhK3wXlvSL4vGq+lUaiVUSsCK5JFlybKUjJiPHvPO&#10;ULoaQRwyBGQWUasiSg6HklEo+chDq+KhFeT39WvDsW/+5KU+1ec1QhjjqWJufceq3TfuKU1MJEZY&#10;agSP5CimoCpAB0SX7DGzGgIPjZo84Sc7vABa2hYFHjp00ivXfmdpKlLvcFYYIsxiKfRr8DkIRWvg&#10;J41zmbV+C43ZSUo92p/RxI/2gQAMMEbAxyofx0dOHj0+zMrnQcfAU3HrBzftIF/9kR/GcM99Dx99&#10;89/+8pV/9SO/3R+PXragfHVUXmOx2BHq/nAnigcqre56YP/6o/3wehs9fOHMn0gHq+PT7BeHi5F/&#10;k/gKITM6SW1oBQHC5GVhiPBFDTfagDGgVkXymmvslaSCMULNiZqy8O6B1ezJVR8XLtj77XBudAH9&#10;IuLJJwJ+5ANHhv/3ry/eR+KbAcsa9ww0Ehu0PiVCQWZAP8vAZnJiM3NZm5EIIRSoeaq4I4srurG6&#10;dG4Pig7AOEbgiSeq2l/+qGVlJL3naWF3Zn+i6co2YwV0jt9ugMWh+nEN7L4I7/7FB8Ig6gPJavLU&#10;uQZZBNpUSXjKwa0hmTUtWyMtaJ4t4/P3hnrPnot6HhcCj377bwIEFh56E8e7Hzweyvz4kZs/9ve4&#10;4+0OR59WLPeJ2+4Ku37+rbzsTTtw4uW7gXdduL8vAsS5vPSxXnZBCTWR2DgCTJysCYkGNUOROTDG&#10;1G524hvQXhEFJEAkA0TGArm3n+2qRzh+4d5wh3OiC+gXER/+6Ab+7U8v0Gv2EIQlGbO0O5hkUpBk&#10;kJVKXAI1oKcezipUtOb1pHluW04KHbx5aPTrj79iFHqHOzv+82J1FQvFnui9P6xiHKWtjs3HtBG+&#10;CQypZ/Pm11sf+GltmBDSGMNqFev6op/HiwWhhGSFweqYxvBMB00DRdL7KzbFfM4cwymJzmIcxSjH&#10;eq+5wcZfufvin8uFgABr+Pv0mAAeuYZYfDzg2E7gC0eB77wCx3/60xflT1s09JyEWv1yGTVGMScU&#10;cckeYAoSGQW5ODCEZOFqmqolZOPnkJIUozACJy1W94p43HbbRXnrHc6ALqBfZBx4TR+ieDLSrQs4&#10;74wwcWhnMTZcXSHhjJiHQy8CdYhgkaVfYokUZKmuBQ25KfMx7h1hfMWlO7cXDG59J/zPfQVzN2wc&#10;XXdhCHM7lJ6RkFPzwsaPv3G4lklgnzDh295RNMCMymghVCeLDM/D+u7zExJLYLhCzF0ejG1DzVOO&#10;0YbYIHFyDeLMoqupz0/VhpSG8xBKk3pN53bgBSlsFgB4ZNv+HDcMa6tVLPa4VYtipnBQwFtyl57Y&#10;VBtSQCeAmGhADZG0SUhSa1ShwkyEkCMmPGoXdNe/w/nQkeIuMkgFojsWifWGfzUhj5zKr3IG9NWj&#10;T0UWCWcGZwZPws2QVZSOYlLj2j4Ruwx9K1h+72vEgJUqVCfJeNpO9+yPTdcvTFrkbTpmyrwWGCA0&#10;QNbW43rt3v1wt3++BWisoLmLSttiVWOTU8BmcPabJSppZG3abUVtBTEI3CgjTEoArMUQ1Zp5ZrNQ&#10;xlPgIYAZtGlcIUjbhY2XAMEskUghx8djXRl3y9xtRRfQLzIMQGW6auQayUasll6R1DoFbLqnORrm&#10;SfRAeBNkJhDhzI2lUCZnM9VUXFm8VCf2AsOu/+0+RsQyWNhg08hcTin3JmsymVZzpdWeN2KEyZGt&#10;4NDBiViWuXUErePLjqGTG5wfgQaFBAHHbSGdM1sgKUikB2x82tt/bXQ5fZTZJoxlyKVk7FLDrUBy&#10;he7MiRgppowEKNZ8wgFY2wCV8EJ4A2DpNZu192k6qkl0SBpPPrW+jg2zLqJvJ7qAfpERDUBWbZjF&#10;NUgUkzTRSGNYIpaarVAJZxHzsUamhFCRUdM+Otoe3h4QB6MTmssOPDSSxY1u4jo/BP4Na/CxVwNS&#10;JjLPNHAIZ5z7AJhY6sI2KekmO1JDKq4YDAYC4pL9u/dDbJyIkOeRTOp5jBCI1dFGVMGkQWa79TSp&#10;WBknbHZzjc+7TERqTfWEU6JcQ9JyJhuyvlFpVyvZEphHWL8SieZdJZIq7hFRgdBINUkgaoB3hiwa&#10;EBUBjeqjkRymxkWtFD1GCp9aXDxSlWV3T2wnuoB+kRGigcNsLHDj1Ic4PT873zQ8LBgBB4VH6l1M&#10;I2yi0eVUKUUTkh4AuoC+VTiUWkea1cKp1WjC+bNqOfVxO5HRAJGIy0aEG13Yt/wiRShHAPsGaJDZ&#10;jfAz4dR9qRaz/0WFbedOB7WeG5hjN7VtBRIi6tFIIa5PFRVqkqkJJt4Lbfk9c5qqhc0i+DQCSuPa&#10;B2MU2Orhw2AIXYa+neg+9RcZJLBhVYT4inCTGWlzqbfNTwwuKZ8nwdxgmDCBBc0S2KShlXY1961C&#10;FU6yqBFBOBslWrTGJs1Ab8Vhj+naKS39ssXiQr/rFydIYP0QDWY49VrM6AlTib11/ZkI1doXZ45L&#10;diZCwokGyXvBd3zfLYGRmNvIPcjLqHRJ/t9UBJv4rAY4ApkkP4ZNJpScWgSgzdgBM0vlqjy/VGf2&#10;0kQX0C8yTIheTyOgdbtPKDw1mAAAwebm8EwlRGuekwkhLgX9tuCLA4D5jvyzFThGeJdHMdbO2Ozb&#10;clK6nQYWNvH8/BGd0sYfBS5/OdEbXOzTeHGAERjsSFvjmBSfJux1TKpS6fBEUJz572gppdMnGxUo&#10;NKLWcRW1y9C3BFGP8ZxklY87g0Z11CSklYmyHMpEiMtMoNEgTLyeltsDYHrN0NjHQaoDB8DFLuHY&#10;VnSf+osIEnjZ/ogQhE6kEig3pRZngKPAN2UvA1OfbrQdjZpcXgyw6KrHKglFlxVuBV4MbnzMnNMg&#10;1kw+M1pzbsoAZ6RrZ8SkBtyU35sntLsWW4Jv5JgyU6dqSIjPHm0J2GqFi2bhubzDlwxq72BFrrWy&#10;H501bYSlnW4ajX/K0HNRiHFadscMDwVAiuOGJGrTrtZ+CdAF9IuM7/gnJ2QQfYSTMcSS7fEkAkyR&#10;boqkyU0dt1PmrYnxk5jwFGmzewL90L9KbNhlhVuBaQVf9A1mYZqRA6SdcYnVkq0gLct6Fm3gMYBC&#10;pxKxPCaKLh3ZEnyjVpPJKLfkEEx0IG20aH1FpX2yxenGQCRgEdVYRvH0O6zDGUFBLNVHdX1TMDWc&#10;kM3UBQAqgBedlOGnmfnMN2rzSKKqVPfeC66ubufJdOgC+jbALY1qurBOV5kzBzmlc5Q2JBONgIuE&#10;iiSWtcXUPAGEKaFRoWZQiGTe7fKjfm7Z/CU8sxcOYiRW+2OzWIVaAWsmp0kmMgtJdF0oGpeyJOVR&#10;pOeFCpfkOXAgHRBx3Y1EseMSnNkLEF6B+RURmKBxDNemzItWIqiSmrFohDSZ3/kQCYRYVgIXbasS&#10;95c4kv9F1VNggXAMrgabDo+kIMKBZnCIqfdEELiYlAZo9tPZyAuFaW4TipGpcX0X0LcXXUDfBpSl&#10;0inrZEet56znSnsEbbISnnaekkR+ByDC+fGS+XjWlpIdZhFYQg7VhCACOI2LtRkzL0620s8xzmyu&#10;6cLOC/NmX/SIAPZMdizOiBkv/fN/wptbSgXiNOhobFJ36o+tQBDhvNupIgsmUyUNgE3uyKl6KGfh&#10;/0wOal4Xkq6bmC4BuoC+DVgYCzVzNWe3ajE7UW021dCZF4l0Y1nzqkBTC1VBHsLQmXR7hVuB1g66&#10;o6K1Fd1p1R3AmdZXMt1OP2fgByCJ6YC15Qv3hl/UGADDVbFoeq740EJOK7c3z7cPOAkkAIRS1RR0&#10;GfrWQJDVfJTQo5iINJt+M0KPNpg7Jn+Ac/wqAGmWonZ7HpcCXUDfBvR9ZowWWmknaGnv1gzTXtA2&#10;0ZuLJPo0Le0pRqQSPZmauZgjgtR5MYTX0AX0rUChcNUuqiK2wv92n3WiimolUk2bqc1Md9k0Q7W2&#10;sEIIIxT33SVdQN8iIoHBPgHEGw2007mik2Atiey2qfldA57yA1NjEMMSINpZIm8FNCJG6deoMyoB&#10;8SnraO6HlG8ny1dPgcTN6oLJ72kZ7pJ48apdhn4p0AX0bcAhAADjNCa0+XaLzRSeSV+pGWKWTWQ6&#10;iiiGKJY7Z1mnWtsayjqDjqqz5NtbEZ2f/Qhr6y5HV571+3spIctzYLQmoG2d1n6uSm8TfEQEompS&#10;z1Okm9q2AkukhUWTkNMZWkeZzaXElKGfu+Q+S6GTiYNyh+1F96nfBuR5bs5JLWwrjOlmOTNzmtAZ&#10;8q+A6aaTRmjbflfrqei80+ci9XnpYORrPAEAcUprnwrUzhznE9lnutiaPWL2OqqK4nBPoF21ZCvw&#10;qtix1FMnzk/l5GdXdE7VBmd5nWlJLASgEqWqKXl2Md76iw6qCqruN6A30Q1Ob4zpcUwGM5uoJZuu&#10;h8wkIMJo1qUalwBdQN8G7Fvz9Oaji1krWG78w2fviKZkBUNGAlCoEUoiqsKgoNRQdZIJhZE7VP0V&#10;0l3CLWFUGLCnJOsQBAo4mfFuJyY+JDMlXjqmr8ZBg9A02mKgJtZ7BDWGuoerj3YXYosoMo/IOS9a&#10;9AGXxnpThncKKdEJ2GyHTHfKMXVbFEm7JDQgsnZX9q0ruW8N6h3ywl2jzvUFBRyjKKpJldAkBYnc&#10;AGeJnCsT9z4AUIAOqRfCpJGqAVoBwIEDl+jEXqLoJqFtwPrlDzCV3KcKzlOTjVND+yawLYApjKlx&#10;SDDLEWyxK2xtEcUzTBjOVvhoWIqkNqQ6Sh3rHNWComuJviUoMwxYKWAXJepyNRPxXYa+FahTiLgs&#10;NR9qRJwzFcIpzkBimLy0iV0CodAIvu99YBfQtxddQN8mCNTa4W5LhGcs8+LMwT31PGjKwDSYmiPQ&#10;6+L5M0WT5m2FXn223zBxiBOQIkZkOLymKHsX6k2+qOGMAOam69Qz4JldnTMcHbqpbWsQUCSjTjql&#10;nrVdDs9o2nDG4yhIJffXve6CvtkO50H3qd8mUEEVmW4DztwXBFJXtXbbqfUXb761mmlO2NkGc6Lm&#10;5JnmnR20Ld0+84B+euKSdhJpzNC/QlBdoPf4ooeA9WhrTMQZT/dzH/ec39RLF0YHyOTemDDcZ+Ye&#10;oOEpAJi8cKpVb+PWB6EZOz3tpUAX0LcBy8ugM2eJ1eNwpoIW0DxJTn+YHNUyT1v2OxEEGiOK55Bo&#10;vrSw0XynnnFRtTVMqXBp80Qau9HgwXXFo4vP5pe+5BCsBjOddgzscAnBRlaTArkJYMnD77Tjzuph&#10;dcrzNKFINAD44Acv9PvtcC50N9RFxh/8Qfq4B0g0gMkv8ez5YdsGchPRVBqmO9Co0htRm1mP1jli&#10;bQkbAB4BoJwM3xk4idOM8DTS4ubDJj+LSiA9OFK8/7pOcrAFBCWG9VgoKi0VdIKJpKDNzGdIcmej&#10;uZ8BrDtjmS1BIpKMttV7sDXLmPQwaHujnzr8mzq4TNJ4QsQMtKDfWigAACAASURBVCjSBfTtRhfQ&#10;LyJEgAceAA4fBquIYRALgkqwqSFIW9dKGvPpnTPNygkiqCCKAAgIUkBDdGLjeXRdpbaGYfugbkww&#10;prYxYtJYAzAxpZtXddNc1fAfmuzFxEClBFGByABk14B7iwhG0KtYU66CmLQ7TOkr3RMSm+siTcCh&#10;TMP7aQFGm62UCFtbFWoX0LcEiRCtUsdTuCbACyiWvhwQpW2nGoFkcwUAEzOZqeRAASXoxgZJZvpd&#10;QN9edAH9IiPP03czsUQWkU2a2k2ZuiBNZJPMZManrG1Q3JZ9hTBj0WXozxAzQeBM7mOzItzZEmPr&#10;DJeu3fR/USB0mmGws7uXtgwPBBU7reQ+Y+7eDj6B83mUTB0ckGa0y4DOE2CriACT20Ia5Wm2Pntv&#10;tFXDdt/v1ErVpJ5FigDROk/qS4JuErrIWFwBDhwAKRJAF9NtYdNwfcpc1TKoldMbSgk4a/fYARGy&#10;8Xfvd+H8GYJbqNu2Fd4zvCS2KdYAhDjRfEDX3UtbBQVAf3Ot/bRe6DOLptn/2ihEOEMe2fR6bArG&#10;neHSllB+cRWG6BtqbvPhnqlUcfp5n4huZ9jurVpnNsDTfMjVyp9+746OULLN6Cah7cAHAaEEpjqW&#10;JJtKnj6HNVBRqEjTVjUd55otxPZ+izQEQT76YtefcEvYarxtt9C5OWhgZmLbFEEUIk4y9rqAvnU4&#10;AKNEY9BZrsKpq9sziqcmh01eZgookojawvVMOtnaFnAAOP5vHxKKKcWm0VraChUbAmiqGmpDhEdz&#10;2KkqnDSnKUGpS9Pq+uu7XajtRvepv8j49GeAe18HkihBDWnI2aqhTwcJRXsjtb3SU4YOTHbagaQb&#10;7R//2a8K3rk95/JCRq/wwFwh1sxJ5+rcOQkYZ3rtFK6cQETVFyzrzppsy4gA+q3lWPJgP7ux66Y4&#10;3/IZpw/aw9hSTtOPsbsc58WrAbwTamQ2ydDR0hQ5zc7ZVg4lmWGcCTOKHDFXSrDymZAYO1wYdAH9&#10;IuPBErj9dhDgKiSOz3c8yUl2bphOUG2AbyEiUMgAB6HYPX9R3vuLCb2+YX8/b4Zxhu22aX56FhVC&#10;Eag41/ODbvZ6Rhjh3M21z4xNxOozZPRKUWb+HDqSDhO8sQC+BUoghwI6O8Fw85pJm4XXrKr2NLAh&#10;/zipvdeAbttj29EF9IuMO+4A3vveXayq+HTN4VqUCkqHiQe7tPcBAUuitIwCFw1jZ4guKa2oNRRE&#10;LYIIwlFROJvHU6/yg7fsuYRn+MJALwuI+XFxrl+gYeyazZTWJ3I1bso2zgeSiAgc47xrtQ4tGr4U&#10;IzHlrc+mhDbZsG23m9pKFZotKMX0sFaCqOKgPu9ZXWoX0M+P7Io5YHVfLtbLIT1kZnB0iFA4BUQN&#10;wRkohCcgjZe7Nuoba+oqQsBRoNEjqoB5DDH3lWZdQN9udAF9G/DKVzqQ1YZAhoBrUsQz7w/SDJ5E&#10;u/uUSl8pV2+z9bZxgoj5axaukn61cztO4wUNiw3pdhMR60xHtpuDW5yMBEDXWOqZQQh4owqmAzej&#10;4Djr0MvslZm5jE2gp03lIV1APz8KXcTS7n5GYw9sA7U20g0AIIwGGOGhkHh2cxkRo4g1dAa36rJQ&#10;omthu+3oRnxbQJRlLAXFCCgwZZKcvhUosQnoBDwNzgg3KS8aBIQTgQpA0lXVmha+8xA/H1grbCUX&#10;UGTKyz0DJnsbZ1lznfaLAWh3Gz0zNJ99EUuMdeFZi+8TIiInFd3NLzSPp0Q5pfeny0c6nIaiXyDD&#10;oEeEeSCmfhGtP0NDhBMD1AgHSQE9no36QxBGETWLbllHeR2rbqG73ehmom2Ac0S/n4/JbAWW46wB&#10;RQRCQ04iA6A0KCIUTNI1AB6ECmHJ4KGofM+ZdSYa58OUJMXZts5TTFZWutXcfPLfRBS9Xreo2ipE&#10;IiRYKuIaz5lNTxQH7SK42aKa7OWSsOZ5cQollKFSnk1C0mGCTHuQ3A1MbB4MEExd4pQ2IbwrgQwC&#10;jZbMls6A1piacFFCvryyMqoROmLidqML6NuAonDI86qMQY4Fc5M9wNOY7pIy9IxALgI1gzSs9wxE&#10;QcI3y4GoRCDm8jAupLtvzgt6BxaZGLlp2DddgFOSv9mQcK4EkqSNY+eqv1WIRUg2jiqsgXacN2sC&#10;z5IHnvn3NbV4S/ophXdCdNnh+aCZotD+ZRDO0UVAiSgRInGitIFFgIAXhW/K8meGg9BDkVlk9vTC&#10;wmLl3Ggbz6YD0AX0bYH3OfJ8UANuBRO/hokHXHKBI9C288oo6ElaEUvTdDUj4Jm8MhVpujL63Vmf&#10;exRdhn4+UAHLfNqCPVNcOANzmqcdsPlxokKQJCspu430rUJBaO0iaXW7/dRuoadeBjOLqbbMflog&#10;mVywdDeRcAaIIjPS0efbczIvVNx+AKEGkIdXmgsLcMnFPZHcbHKTmKWyewaFi4mgeJoFUHOwGSEi&#10;Ifd8em7ukTrvLsG2owvo2wDVHMBiVLXjQB2pCiIHqBBTSPMdFIg55CZYUAdnqSGVI+FjgENI9S8N&#10;EAUs6r461NflO4gb77zxUp/m8xrmPawcqWSaOWvU/Gxd+Qgl4cyglgryTL3Om2MErat+og0x/X8h&#10;BCHGemNlVA675qlbRBiuwwFBaRseAYBBGZpR9lAKhNoYlggQMwjdlNsw+yUExZAhol9H0PtFG+wo&#10;LMsu5Sk+7zG3O8PTD5a5Lujbql5YMFFGBTISQkENlyTnERjQY652yGPS5rSqg9ZNDgCEAlETeguS&#10;8ak67Il5fvJSnd5LFl1A3xYUGG+sVlKVD4B1Gc1AtpKd6YpXmO4RDcSCeuQxrY5JNqX3CIVBYRJ8&#10;RFWEPov4usuu8dnqclfxPRcIA5aWoOLVQyEy0QpMPd03ka6ax2xtaDjjjCXJz11ARSBE1zEnNX7i&#10;q91F2AIYKpw8dN+GODmkkvRq00I7J/ux7VOcSAnPVlqBmHhUXlB6WWCmOX0X0M+KgweABWDfawbX&#10;jerwrSG3tGuhgJP0JRCIpUXuHAQ9CjQKtLHfP1VpABAiRDQ5omaPkT3ceuslOLeXOLqAvg249dZ7&#10;EUOAy/LHqDyZYoNROL0Arc5WBJAQsWge81GhEQAJa9ocOotwiLCsZlgoRRaztzz5kC0t33kcePul&#10;O8fnO5wKuLEudOoATdscTUAnJ958aZHVJH/TXfEzBBKCyZaXlmXZKni8xvVDbFnu9hLGeO04+vtv&#10;qE3dU2BE86mHgJTTdi44E9RPvQ7tz8mk1HyTs8eoz4za+BLCQaAvQ2z061wG7h0bRXhFzI3qTaAG&#10;kQgHwpHQQBQhYh6KXiB8tFMCxnQZZjCYRIRKHgfyZZ7eUL3DNqAL6NsEnzvU8IcM7hGIS2VeNEHc&#10;OKHukoQPxI6oWDRFFgkxQ5L3RKgFOAtwrhbMraOa502u6N98rHzU445uFjsblIa+0tPrwMSBkrJ0&#10;wfQ7oCAdZlLxiXqtbbba5pDpdYMDY6ZuFfGqGsXaJTzDFxDefxuyhd2Ak2MeoTVDnrTjbBuwbOIq&#10;AKetq2a0bgIxqBrU0OuZX6B54M/u357zeQFhQfdjxEfclX7+RmbV99X9sYcnVAknBhUiQ4Q3g9aG&#10;fk0sASjqGlkE3EyDvKTwaCmNSYbjRB+tKq6srXWEuEuBLqBvF1SwsMDlGNz9NJf2nCbBAjNdjQiN&#10;EYOa2CF56rJGIhKgEWoUz3TT9fyY9fxwn+TVj77m+huuuvKXruGeg3s28YVe8iCB9xGjpy+H5bmi&#10;yAYxc412XDaV3ieSNWISzFvpztSldLN/uBNEn7sVXP75ANetp7YGgo/0kefFqgMjGWVWZmbSysil&#10;WTdxEuzb5dTsB7y5dySCMMn2GONNY+4oMjds/hxP/3oh4wxUgvPd73s+dgBX/Pmb0MsXcWX2ljfU&#10;Pfz0RjF6s/hSnIc4IdSiiMQkl7WUpfcI7FCPIiT1zal/pyXEEQrnC/ScfvnRRx9ZLcuOqHsp0LXD&#10;2SYUBTAah5FofrdI+BFhFCI1P53dSxcIHARFIJYGOTQMgSigV4CAMcKJk1yMuVDQP+k4l7+jKvv3&#10;v/pfXfM/Pvj3hwJwVPK/XWB1cA14Ke9j3f4x4CNfBm5/rWzIKyF/8dRu6ckeE9/0BUlZ+SyDOs1O&#10;bIz026oJmkydTS90YWICAwSDiF/un3xtHC19+VKc5QsSa798hez7Px9ZLWnLAHclS1dpGgvPGMIC&#10;aLupQRSCZEXaIh0nEKiYzxglX/IYft9cPP7JMJYv9P/w4+An78H4618/vcgfe5j4rYcBrAL5BnAV&#10;gKuuAl72suaXbvrrM3/peYCD7wT+7ovAW76y6Q3t+vgB+j9YBKSZU5RJquk8CIGNS4Texny/XLgl&#10;FvgPGwvDG4YLY2pGZFHgJflbSEv8NEKDYTHLMIAgixHeEmHutC54BAQO6orKS/HgVfv32ROHjmzb&#10;kHSY4nnyKX1p4P/53f0A5a2Ioz9VC0sqRIQhSpDErVZEEkEFZb/AoaUcd9bLeHJBMOoDyNn0MFTA&#10;ZVQrwGioqwI4uWs1X9U/9oi/vMrwlWPlV4f7+9fFgV9KQYgyqSTDAKscvCg0CoarRzEejnD06CPA&#10;7ZdyhJ4lSOD+EyhOnoR/6hhyjhCFCKvE8AHxOFBkc8Xw1cjcvxnvWPh+up0Kl8Ekg5IpjIjCqDA6&#10;wBRSFsDJHDgpwEggtcGZIUoGlRFdXTN6L7E+8aCz4Y85hzvK97z2Uo/ECwRE/198Dv5V87vHQ/uv&#10;cW7vNwIktC+CXAQGOgWdgAWBpQAslWC/BHyEiAESQESItQEmMDHjDa7aGOna8Et+VH9WetmfRKvv&#10;y0JvdSFzo0NuR8R6SSyPiZ03GvDB9Jbe+U4CYO9vPkd3dAX8yi4M/90bBQAW/+cvMHvDGgrXw6Hv&#10;uulSDBd2fukK6OoA7on9eBqXO8x/3u87NvCevZ70Xc+gLvZqZ5X4DMFZrs5EvOR5j5ot2Wj4NYHh&#10;bejjhnIw3B2KdaCoYR4ooqDHWpzUUEf0a0E2MiwMS7wRHtdWgoXVGnOlQxZ9Gn8QoEJdTYugSCai&#10;83danP8BweqD7/pnT2//OHXoMvTtxHA4wo69/fuHx9w9uavfllbTkuRrM+VEAaAhYkcUXO56OFIN&#10;IbkCBlATY1vMhBIZXY66J4h7jy2EueKHeuXcDf2q9/Frsjd9wZm/X1SHIOoIBgcfxUeLYwZxKOux&#10;qxYGoXRz++rHH71juOva11r8qYDxo+sYf/DwpRsoEoNHHkG2UcIfOoIAIFhM2UMEGAmIS6oACMKn&#10;7sb4626Q8s9P5IvjYTaad/3CuDv2qpcP3qzXFi5eWedzbyt7/bcod6iLBSrXltptJhfTlBuag5jA&#10;gkGjQ7KzTtI2SuNapgrTAg44EeqVp8U6p7itQxBf/l8xWr/nxGL/h748on2jiQNoMBE42EQyyAig&#10;FiA4IHpMiCeafk9blhcInBEmipjN9Tnvb2IWbnDEd0uMT7KQh4eihwblsTXrs5SejAWfKhGvCM5o&#10;+PDHaxLjOlQnVWWor18dLv7J3676ajSqJY4KtzRaHh8fug/+BaAZYlTg1lsu+kgtffjtiJ85iuWv&#10;/ZJc+8EbF0eoXvUyPH5zqHfst91hqWK1V0R2U6VHdZkVdWFqXkV9hGV0Vc+89Oo8zgWtfd0LkKxm&#10;DhNHBY3wEsXTINo0dw4RWRWxFBW7XYFeVabmLABaRoOAECXNciRtZ15H+s9U5QOPOXfZRR+XDmdG&#10;F9C3ESEE3HfXoRP7r9rzN6a8WYXZNHVWJCflZK/o6hr9YY19O/ro2xDDQNAJVIEggInBMQphFAq8&#10;mIT5IU4OqtdJcNdp6UeI+YqYqyX44OhjhjpEOrP5PGTmxnD1RlWGkyLjk1e+8ab78qz/yZM3D786&#10;/s/3ry783OspN+zAap4Bt9xxcQfmXe9C72WvQPGN34SeAePPfg4rN/8D2XPHHXNZttAbrZ7IuZhp&#10;XrnMwjCn7/VdRM+gA4EN/PG1YvDHH9sR4viVJ4u4R1DsC3nvSnPz+0yyhZDnWez3C2FfXfSoPZqx&#10;1pkyuqaFFT3EHCQoGASIM6x3oKm7A0E9IECRuSM96x/Le4YTF3eUXlSoqnvQK95mEaNPxXrwA1L4&#10;RWFoFkxAKiMhjX8QaHSAZWkxp4SgcVyahhchyNT3wAFuAC3ER4/9ZmG/t3hjXVsMuYtUSUs0msFI&#10;DzE1moAWxCoTq/OI0llYG1JPxLpa3hg++pQ4/ZzrL9xVVfpYJuN1/sFfIX76k+CTTwC/+/4LOj5L&#10;H7gBvpeBYQw8tWfpioO3fPNJH77DiupmYOUq5HU+zs1FMUdPFQdoqplDtPlcWwQ1Agp4KnIC4g2q&#10;FG2KduqIPER4aaSCJDRE9Koae7WH+SDwlUFNGh5JRHJ2B8gAxhyioJlbBrP/L/OX13V46oKORYet&#10;owvo24jjh9ewa/dOg8rfRMt/2LnyZUCEJhqKoAnmRPJu98MKe3oZrvI9DMsSwaW9dBNDpMFQQ1Ul&#10;c6QxNXWhRKkKzao+sijcgZhBQg4XPWIUQCKiRlR0gDkwKlgDZhlyFFXW7//d5X/6tt/zVv/lE3n2&#10;8GC1DDx4M0ZwwK2fvnCDcfAg5lwfds+XMHrfz8j4Yx9zSyO301z96t7JldfIf/vrA9Fnb2ZWXeF6&#10;eb+uxQ+9ZphfcL4WRK8ZRXKoz0y9AwS+zsEmmQveQXzaK6d6mArUAEgFkbpxxCpSTaTlSZmm7Dx4&#10;cCxAUMAUSgKiyeSv8Q8wUdE4Qj1a+/SrXuFOrpzsdq+eEW6/HfYfPwXKic/knD8c2VtMUsAIigkN&#10;SX1AAWsBSgfxAiBCHJNBgxGm6V7p1R6mJrWLiEqKKKKm2F/AQ8W5mFGlp3l0AjBOiI4RAmsc0rIY&#10;IUydEoIZ6kGA2Rwk7oVoTdr6yZ5tfBrR/jBGdye/6R/fh++6aST//b8m3/o1uBDi6z0Hvw4xRoRx&#10;udRbyr7Ho/yXG0vy5o181amvoUp6zZAp4NUEGiFCOECgaUxMCFNNzVbEADM4RDiYaGOOJE3wzsTg&#10;TRoPjIC5cY29EbhCFPPDEnlp8BMdiMCgk7I7pQJVQcP9WdTP1yhw223PeQg6PEt0AX0bcfvtwP/7&#10;mwVGQ73P5XIfI19GNwLEEs2KLWk03YwaDf1hjSt39HCorrFSAXQGUU7NUKSEw0gyesByEh5Z9DIw&#10;gTkiIIM5T4jCOwJQBAUoMqHkmRHCCjWP5OMd/utdmd+crRT37FmrPmRl/dHjyL646G2U/clbcfy7&#10;nntQ33nwo6ilxHocur033LQ7/+Bfvl5XypuGHrdEn7+e2WAvvFOhV6gDvYOIh4cCIrCeNYFYE7Gt&#10;JbXlShGBE7ZPS+pVa8gb1m4ExRySbG1iVtJI1kwTAbESWE2wBrTpuU00GU3yCqDCJIvlinH4uScP&#10;+erK/Q5PPueReWkhskIc8vFBP94XzK4XiAgjIJzIb2gKBMJKQDMBXENk1MYBBena1EpEJzDnAZqg&#10;2ZryUNIRlQCkiAPhKQjamAMBE7UJ4RoXNIWJ0jS1MSYEUQUSo7g42Ek3/kdWV7cwxEd9XPlT/P4f&#10;/WGQ8nMeLxvxgw8g8pXArc9igXfwAOa0QCU1cmQ3yI652zaK+p+GfLwL+Qi+VzNmBCQXIGnGRSOE&#10;Jo4GB6Q6hRpM0vaQo8AHwNQQNDTuhoTCkjQNBkfCmQJGuFHAQmnYhxw7A9ErDX1zaSFLND7v2iyD&#10;c4iLNGQbTrJPDOPoUD3uDBMvJbqAvs14xTUlTp7sHztxQj5Duq9T6CB1Op+YvAMKWHPj+arG7lBg&#10;r+ZYK8egA9RLY2JmaZ8RQHAGc0EEkQqFp0KpqMQQtBZzmPwNwEFE4FsPbTWIKUw8ai2JbOQl690w&#10;7ul1GMl37lvp/07I8g/JiE/u/Y2b8PSP3vmsz3/PwT9CRI2MxY7dPvuGivZ9ls9/Q/Bur/V683We&#10;Q5wXFUnlVxFKSrMBJN97ik4JfsmwDQZinDxdmwm6PYCgqJgTWBREEZgoNDbWrcLkYGkCmIBBwIpg&#10;CUho3UZbGVW7a2tQRmSZHK7G+tVhDLj31jc96zF5qSLWRJ7tGodY3w3lt0E0dyglIJ+o/gVM++gV&#10;gErB3CFtmmsqLTMtS0Nj5K5R4eCb7NtQaWqXa0grMW3UClEdSCbWRPOpUQpqP+l0NFEwCoAMFeiB&#10;gB5ghSCyryG+xmL5cnH+2/rj6jdN1v6otK99yBd3x/CxjwG3PIM99tuB3skxNpaQ78t631Bl+J/G&#10;vfWbQq/qMyOcB1QpmRpUhzABolBEDK7JlgVAzhTooxImqZmKa9QBuQQAaW5RElkj3zASMEJrYlBG&#10;7IXHPskxVwXkNeCb3Q9tZbYuEOYAFqCUcC5/gsF97PDhx8fz8wvP5SPR4TmiC+jbjL17A972tkOj&#10;D3xg18edsx9xkJfDcgStIQJaVBFL7VPNETVq7BgB18/1sFrWOIoK5j0UiuiByIYfHwGVCIhKG+xJ&#10;wqOGY1qTN/50EI1NaG/0vULAZRQ6ZFShAhyMycLmZIibgsr1utz7Jlkv/03A+kPzv3oV1o88sXVG&#10;PInFLz0O2ViDPXkILgxfFVX+ZZX3vydm/f1VNpeJ9xDvRN20/EBVUFQ29cFOGvGJzm+qoJGmKDgr&#10;N0ovWrMYaM3hlAKZtMdpO0soXPDA2EFHDlYJzKTp2NnU5JtxFZRCVsh9ds/qZfFJP+rK7c8Kt9+C&#10;/Oe+DBKfMuDpSLsq4zpM99LgJLknxtSDuxLoWBEyD+SS9tAFUAdAmbTr0LRAm1kO2FT7lmzhkxvK&#10;jO/D1G4AQOqrAEw+bhMimOQp/W2qP9CI1JF30FfvX1+7lX/ny/Vb5vmHP7++uPQJv5GFcPAe4NbX&#10;b2ko5vZci41DD+nlc9/4LXEQfnE4WL7W8lpcDoqzFLgd0xcg/z97bx422XWV9/7W2vucqvqG/rpb&#10;PUiyLEuWPINjG8JlSlBiwMGBhBgkP1zMmIQhBBInz3MxvtehuUyByw08gQwkNwwJIYBCHC4QxzEE&#10;MeTaBoPxIBnLwpZsa7DU6ukbquqcvde6f+x9qqpbMvGkwe5aekpfVfU5p6rO2Wevvd71rndlelyM&#10;qGUSjzVCR3KNzJ1YF6PC0DC4PIJDMAhWE+k4ZolRlziRladLy4kZTA5qZkOEYILaQEY1xEKZS5om&#10;ZWvf2AR9x+HDO3bu3PmPfTys7eO2tUN/nO2Zz9zlttsOeYzx7fN5/xu0/TdGDahHXHpMClWrAXp3&#10;JBtx1nNNGJEnh/iDfIYHZmWl3Xokq2JVM1bEkCI9h5Xqq5ocLrlHEFQUHYB9Kav1ocp3qEIdmieG&#10;RvEdDQfj/Z1G/GWbbHiQw//ozNv/5N2TE9fZlLs/ot/c3P4eLjzvGXLNrW8cH4x56bTdek0/2ny+&#10;hEMQx05r4qq4Co5rceiD0EuBRh9N1wWW+iPlBwzkwkusztCL+uWhrpl6EnJEU4PMG2ym2By8L6fM&#10;B1heaj5E57hFT9Kd3Z89/IuTdrufTtYKcR+r2Wyfyfb2O6ezvT+ysH2VSAjivaDi7i4QykVOwFyQ&#10;JtTrbLXdpyFalBQLSx6W3toL8lJtcfkHPyYXL/+gpFjKxsV/D1uIB8QQqTXqIkoIjYtlIY6RQ3Hb&#10;s36xHXDN9kH/o7sHx3++kXNd/3P/BV7x0j/zHGz/7Ishn+Xkc7/webMw+665XrhB2ylhoiIRREv/&#10;BtWEakLEGWGEukxXN7R2SAsr6oYA7jYov1CwJVlUBISqQhlyz3ieOdkpz2m3OHEA7UFPNAoHxZb7&#10;qyTHWtyDezyQbJv3qjW//Kf33POhI0d2OHXqox4Ca/sE2rqT9uNs3/M98OIXHwbyvpl2EuzFQfNW&#10;cVwZKdHDMgJ1EHeaLjPRQBxHUs5YnzEHlVBW4UOTdSoD2AuQLz7AcUtXrZYRz6iUZi+BoV1iYdmX&#10;ia/Evhmnb3uRdurk5rrct5uT4894a8rpQnrpU+HX/uzytpOvfz0GNG9625U+in8zhfF3TjeOPtvG&#10;h7BRQ25ECKEuLkRMS4cIF0UYZFiHiKuWlWnNnV+q8iahEKlEy3msz4fmasNMLpXR7ijiDdKPkFkD&#10;BxHfF5g7pOoMrJxPES/gh2UXU5TurTrqfyxP827+9jXc/rFa/AvfwIUH7uvCxvaGha3Pybq5KdrV&#10;tZlSxmFdpLkAoeRw69s+sLProk2kliGwbPIyyPYuG+0MC8b6kJXXw9v4UPhQjuI1dy/D0Ut1hIlj&#10;IdDkBmvGktvmpCR9wYbu7x7s7961ObH5zle/nINf+IUPew62vuppmG1c4Rv2D2ZbB39VN3fjuEFo&#10;HYsZDRnVJEF7giaidDRkWvMamafi1DFidhqrpDcrixxxRw20yLUTzIkZmuS0yTjcGU9LLc/2Da6a&#10;KpP9jqZ3Gpfa+a5WC0pdSHnE1PHWcrDNn3eP/7ZpmumZM2e47bZP+BBZ20dha4f+BNhrX7vPzTdv&#10;cPgwH9o/kBskpOdrKUav9bcFUh7clXqFu8zYksgxadnIwkHu6M2IVlblVqMWcSqsJoTsRLNyE7uX&#10;lXmtqVYrf0snt+K4tEKKIiw6vLUFzpP5SKLJ+Lomx70L5+z3t7aidf/pw1PBTr7+9XgW2n52whv+&#10;967Z+lZrD12d2pH4yEWii6qCxlpKrAVD1fJtvEKCVpcjMEzTi9ikPEQZOsWXIa24D5xcxWs7TvWA&#10;eCwlUDlAHiF9S5i16H6EA8U7QXpHsoIt26aiVsRFTQg2Owi2929nZ7r/Jo1ke8M/e0zHy6eypT/3&#10;FYSrn57VfDeE8WfmuHGjcuAuKhXbLivLBc+hXheXqt9QrikeEIuIh0KkGxZ5PnjlspBbOOaBVLk4&#10;hi7HjwxjBxYe3sMisl+C12W3wsZX0FZMRpiOdoz0os0wnY813X6Q6fqveBnceusjfv81//GLsJAY&#10;bdgt08nB358fPr8zaTsZo6QGTOcSpZMgmUZy0VknEbMVvGT73QAAIABJREFUbXUzYs7EZDTZSgOV&#10;ZGguj5id0BsxDY/EqDfG88RGb5y0wA0+4nobc3LP2drtafsC16vLMm8uxaGrVo58TGKM3tOEne8f&#10;jfbvEtngla9ct0t9om0NuT9BtrkJ5851u9joZ/pknyuanqUecJAsyXFEkMqyLbm/mJ2t3Y6tJnJk&#10;c8LGKHJvmnMwS5zXntkIcqMlkpQhz+ioCKLFBZo6yUtWDalzJGWeFJW6vRWiXKEeueSWjgYZddjO&#10;7lGbtd921ZWTt3XJ/uvGr7yYB//6bz7yB77znew9eJot5pt5Gr6l3xh/03y81bYaYeRYGwhZCUkl&#10;KyBaIyGqIy+HuRQSXUZai/Tf4rX5EI0NaYb6bNDONy19tQujCMkNPhPkIOBTwWYVrszCIIZl7iDm&#10;WALNCJGQpu9ONvt/w4Z2af/S7mBr+6jsx18K//xB5seOv3f7nve9gcQXEaSq7/riGotLTYGURZVn&#10;kKRlQdZCajISQaKD9njIhTQahmi9xuZ1QJmsjqxL8jhSIXyxRa5+0ZBndZ+67A6GEHATI7qSQyNp&#10;+4qnRJ1++8G+3HmQLvzXURzn+aW//advYmqZiY6eMW/O/T2b7B2PTaocmATq0miikZ4INA7RBLFQ&#10;Fuq5LNBjKm1OIxBqOilS2p8O0TmUwoDoQuPOJAe2Q8sxazgyNzZmPeODTMzlPFWAYnF2RKR2sVVM&#10;cdPRLnnj31/11Lv+YHf3KC9/+Vrq9clg6wj9CbJf+IUDTp6Ekycv3B906yrFXxRpG1HE1FAd+LcV&#10;MPQSlbo4YpmYMtuqHNWWHRrGlejSJKWZQ+hK+8MmOY0VeC1mK/3VTRYpxjpvLeTLGUhgklE1XJE+&#10;RLGoiPQSvScaOyNpr7S88d/mB3v78y+YwOtWZFVOnaKRyOy6p7Y88PAtqd1+tbVP3ZY4oR+LuEaa&#10;NCpVStFqlLTMcS7Y6egCSl3iFQISViDTwYbWpxWe9wJ0uEHIAc0BtYD2EesV70D3Fd9T2AeZg+WS&#10;qpAaDdZv4aVEKIFnb+jnrc9fO93sf1ncO/+uj4z0tLYPb/51P0z70L1u3ZmHNmLzF7I1J7IGQWtU&#10;jaIuol4Eldy9OPck0Jc6dfeCurhpjdYDYhUvtxXNBSvaApIVNV1sNzwGPQJdRPSCmix4KkBddRaH&#10;Hr3A/jlkca0clmBIwpW4IzY9PgmjN6VGz+S/+3fg3/ybxe8ePX2b3aOT8c4h//u7o7NfKRs9WwSR&#10;aByMOlHpGGtPo5lgEDOEBKGD0Bttb7R9kWrdTrCdA1tZOGTCYYtcYZFj3nLCW45L5Jg0nCByVY48&#10;JTWcmMOR3Z7NaaZJRlgwA0tkHupcELSA7i5eWg0HLOjkN6KMf2je+dkjh8/xsz/7BAyctT3C1hH6&#10;E2j33jvnJ3+S9FM/1fxcsvyMIN2XBbz14GSZA8Gxcb3HjEhpjmAImmDjvNFGZ3sknIwTZkGYKXQY&#10;M4y5ZCw7yUpZl+HM1ZkGI9VU8b7ATIUclWC1jCsI2QsqLQgj6XAZtOlE8tacfTu4qZ21rzj/0MM/&#10;sb1zdL5KC9u85hr2b3+77sTxTX08/A9Te+xYHivE0lWrQOZScnEWlwQmH3LWZbJUDyXXXeGE4vB1&#10;kR1l8f6SROc1mlMDvLTkdK+TexKkg9A7Njd8qkgupWpm1Ly6l7p8ukLSk5aQc0l5uBLnD/+ebvDT&#10;o6ntzSfrZoWfELtFkB9+KyFM3oMfvEZ6/1FtDj3dZSZqTi8T0ESbM6nC4+QatSeBOaXUMAhEkKAQ&#10;FdGItw0Sam69+uRyQ+XVFSRD/l20pq3UcUklyhdHs+HqiJS/SM1RS66EvIC7SxLcRdHGJHsDzfZN&#10;0p/9O90Vh14d/8vrpql+2sZfexYHP/oOOfFrL/n8Lp75qjyZElql04zEROOZkWRaeoRcWPYG7Syz&#10;3cFhcbYdJh7YdmHkQmtCKJ3hCS6ETK0xr0thcyR7TcNl1GBkJRCovM8alTtOQxYhhqnjgeAjlOQ5&#10;JhIbb6HXHx9N3vfB1B/+qKrz1vbY2jpCfwLtzjvh675ujOq5s0cOHToLPF9CukpcXMVFPAKtoH1Z&#10;mi/yekuqTzCnSUabnHHvbCRnK8OhJBzOwlFTjubAYVOOeuCIB4564Ioc2MnKdla2stJkw6wwYpNC&#10;ruIzUlfphT1fc9UavM8WdL65cXjryt+Zp/7h7iUnFgS55mUv4+hznnN85vbqfnL489k4FKw1KRNr&#10;AF/kRytBreZDPcBCejUgqUVShByQPiI5QApoF5EuQF+ea1+e0weYK9Jr+fd5gC7gcymPGfjMYQo+&#10;l7J91loJV0v4HER6omeCD0Vr7uIzaWbnPhDZ+5Hze6dva0K09MoXPP6D5lPU8ht+kvAl385eDPds&#10;5DSO4p+RPY6cIMWhRUzkUhfMUFFY8lJAduiBHrx3mAvMBKbATJCpwrxE9dYLNle8r+OkV7wrr73X&#10;QXIQyRHJNZp3XXxg6fLq9TtIheYRtEqvYCI5h5BmV493d++afdu3vDt+7ddib3sbm3/lera+6TO3&#10;2ey+7mB84Qt9owshqhByQcLINOJV5c2JPWweZI53zrXS8jRvuDoFruiVo3PYmcPW3Jl0mY0us9E5&#10;4y4znmfGndEkJ2SICdpcastDzUgMefIl86AEECFkj3lM8DFI9hxcTMbv1zz+kb29/g0izXw0Ov9o&#10;1IC1PUG2jtCfYLv++hmHd0bpwv6Dv31446of6/r8f03G0xOYuHsjBVkU3FWkhhjBly1FtJLfLDku&#10;Rhav7OCikDbkIV2ksnIzvRYRjk6hb1v6JnAG527recDm9LXTleZSr22kWhIHISgqQfott242+7TI&#10;9l/ce2D+3q3xZr8HnPiVX2HucP7MmZf6kZNfkifbjTRVrspH4CKFyV/V2SrEiZfcoOSSH/Wa416U&#10;0FqRnMRAc3ldiflLGwJ9l5X9vEbq4AkkgQ5QbF7uKrVPdsmeCi7BJ3nOnMRcgoxIqR3lf3/2mhf+&#10;Urzvzjw7d99jPzguM5sFZdL5PGv4N21//hkaj35VF7ZHrfV0TUfyiav19cIr+JCucapyUnkLyo1R&#10;o+7VzMyQqbEwaBbIguxWsuQl0eUBPJRuJSIgTS75+TZDQ0loa665dS15q3p8dxeR6ETH24lbPvRU&#10;cvfKyW/+5h/0v/7r9/IdX4UduYfxFXLdQTN9cT+ZtqMmIKGovAlG1IJjuQe8MzYOep4yDzzNG44n&#10;Y2tqbHa2iLjVy/J4KM1ckF29jO0sZaHuToneWQIUtaplSTt1UE0ePRJsBDqnb+aS89a9msbffcWJ&#10;yS+GIPPz5+Hrv/6xHBFr+2htHaE/wXbbbfDSv5rZGB/OYRT+tCEmRJ+N9NuCIZrFKjtXiwcqFB0f&#10;OkcvOGFlarGS/1KD4CUvFq08GofoNa+eoEmlq1vIxoTAJLQg0LmVGnipw0McUUW1RNYuijrSm7Sx&#10;m+xus/PbScLB/OU/iAZlLHKya0f/p01OPEubbRlhWCPiHmTJRC+zqJui1tSIPMK8gVmEeRF5YR7w&#10;eYmcSsStyEyhE+iKTCt9+et9eU4npWa5U+hrN5sO6IWQi7xraboiUCe+Sg1ExB2tfAUyCTzm3YO2&#10;O/ffNsf6T/KDDz40v/bZ8G3XP84j5TKw1/044y/6ewSb7wv23oBfEy1enzREI9FYplBFB17JSvHZ&#10;gCQNxEgv94wvdHvrveLVaedKfsxlgSiLR8mZl4Wll/r3TPGGqeba0UsZYytYfsGuFZGshbFpcSSu&#10;fjTuX/iT+ed+7h38ze/w+U03xI1r9Yu79uGbGe1vSFRxzQhZQjBaNxrPaDJG88TJqXNjbri6cw4d&#10;JDY6Z5TqfW2yqPGQWsEyfJVBcUFYqXwpWYWy5hmcupSfFBFXEZRYqgY0kUOXs4/vkDz5wdHGfT/X&#10;d6Hf2dniq7/6g4/LsFjbR25rh/4ksNe9Dr7y5h2i5D5O0u191553D9er5Ctckg4wY9V7W4ijDXPJ&#10;EhpfTm5QtJwX75W3wAUd/jOtzt8JydjIykQaoiizZPQIplIqeeqk5RV2dxOSK0wnE08n3mxXnb1b&#10;TgoHp68Mo43RLbO49Td9crShcWkE8ChGyYkvC3xL/jukFvqAzwI2VfwgwEyRueJzihOvDpxO0DSw&#10;1KV2RFMkUaL2xOIhtmSsi9W/NU/vw/lg1ZmXXttqJS+agVF3oZukc6/3/uAHTv/Bu28ft+LdK697&#10;jEfE5WvdG/4pG1/4LeDyYOinbw/0h4GnifhYybg0C2lfKcLAZcdhfVbJlMPbC0Uil5V7oOaLV4ih&#10;q+8vyOxWkKTi5CnpGdOlUKFQ8ukKWitEkNprASuLD3E8KnHmbbTpZLu78Jbpv/350yc/8MyJbcvX&#10;zMenP19GfZAm4tqjkmUoTwvW0cwzO7PE02m4Zg6Hp8Y4cZFTHmJrYFGCCiu/gyoBa7WufAW0GOYG&#10;VS2Fez6wUgJoIKnkZM3v+Xz0Q+Pz8T9niZ2MHubLv3zdW/DJaGuH/iSx1752n5d/1Yi+0zlqdwrj&#10;h4O0Nzp+3KUXKWVkheQt9aYsRWUSTQqMVutGQ72Ti0Ov/1XnOeSs1Qt/ONToP+aCikdXojbMBXY9&#10;08Uqo65aYfsgIlGSNCSJ0G8eIh9+yCb85v5n/Yxc+dA3Xju35lU+Ofpsj2NoTNK4AWsvWl4scucW&#10;kC4UdbaplMh8LtApmrzkRBMLB04u6IRb1fguCfDFIuaiSXtBpKutH70QnOrZqdsYiBWqYVHkKvrg&#10;3tHm/W4jXfjNRvofOtPv/mEcj/Ls/afhjnXS8LG02W/8CzZv+lu4Nqc98Efq/ViDPCtLOykqCrWt&#10;SsHIEYquuS8EjRdL2Jojro7Kl/fBo5kP/9UxQ9U4Hxy9G4NORCXO6SIJXSghBmIFFdAizEIwTEv+&#10;Omh3NMTu7un+l79t1J8+5pvn/3Y3PnNDGgsakCBJVGr3M09o6pnME1dZ5BoLXDHNjHsALU1XjCrx&#10;WnUl3Alemq4s3xvY6kPFAKve3JFS6a9DPYFIkcMLQiaeFd18bUyjH2wP3f872XUeLmxyy9+68Fhd&#10;+rV9nLZ26E8iu/XWGS972YQ3vynNv/O7Hn7HV3z5sTe7xW0RvzGQWhwPimgtm1EbEbwRFV84a8VQ&#10;qTW4IgsIUl2HnmJEMYI4WslowSPRS49jzTA2ZRwbdunYDxkPWjq3BUpHKxWKQN2ELk1CaDa22rPP&#10;/JXmQ1+2p3rjF011+2/1IY69bdTiCPNGXIr4R1kUgFog5IjOW+ygwfcVmSphLkgqLOYBCi0+t2Cc&#10;RQksl5K0et4GMo8toqsBiy2zfbCM0qPSg5e8p4nisSTklW4RnePmGNp25x5q89mfGJ+cfNd81r07&#10;ODZvDP75lz7u4+JytOlv/SvGX/xtdHl0frfb/t1xu3+nT+fXatSnqiSc5F4aDEn0XBZj4lJL3IrD&#10;c1moIQ4tQ6uq/xKmrxFtEEPdK4N9YLeVrmRgpVxrYL15GaOtN4QQSnQeMjZ086kSxIXEJyJmpNBL&#10;bmQjkEfhoH/9pH3Pcyw+8E05XtiiEXJMGs0YeyaIEcwYdcbRzriREVcfBLanQrBCuGstEh0iPeq5&#10;pAkkEykd1lTKoj2gdZKPmDaFg6NOUHP1XGB4goc6/j1ENWmy2+RNOU++O1n8EY3Te8RiDpvn1878&#10;SW5rUtyTzF7xigJlfcWX7/i77py+9QWfsf0PuwP+0KT9KkSeZT7bUp1L0CSie+5emidIJb+ZBfAG&#10;EMIqO0wKaW5Q2Cph97BYzzXmkdKFKRvbFjgWRpxOB/R5mKRYNLuQivflUY/ndPXmhlz30P1Hp5Pt&#10;g8+yzY1NYhRUFk526X7Lp4oXFrF3lIi8d6QXNClWgmbMBsTUUcmLCbiA5MPEO8TbVccayqQ6KOdQ&#10;UqBahfgUJ3jC6UksG1eYGeruohy0+cJb1fb+9fkrTv6yHewdbF6xxblvfOFjcLXX9mfZ2Vd9Gpy6&#10;j1E7P+j7eOtoM707ptmr+8yLko6v6YOMc2073PRCErU+GF66Dhb42zYomFUhwC0AalmyKZfpF0E8&#10;E9yKILIEDBXxQWiGwvvIJVxPKtBS+rQ3Utu5DjK1XumVizDYM0on4elN2rq+iVvPm4Z4hUhEaiJf&#10;Qk0TAbjRGGxKZDMrbe80VsRiysLcQDLuijBxISI2xdVIsXSkG4pVQVCM1vvyS13ELRTwXdXBMdXO&#10;CWebsHG3d+2vNDn96vH3f+DOh44dS/ubW3zD1z70uFzztX18tnboT1L75f98nq/+2huYT/sHZ/3o&#10;X45D/D0L/uIML3GVF4j1hzSPtExOHU528YyQEUUK+9e8FuwC4ARcHPMhuz64vOGVFgQxKxtz5+S4&#10;4UMpsp8cz1omLq+MeXNxmSHNGIv5iG81n3kkndyfheazcggtIciizSlLx1wm1CrXmUpJGTNBZor2&#10;WqPxuumyJxx5iJjcUaHkJr2qiVHbbA5EJRdWxOYIlNpg81in9N6VREwGtYWWWj6I6eCP28begKZf&#10;PXdjvD2eudDtNofY/carH8MrvbY/005dzRw48mN/AujbZ+PZt7W7/kKFL0vO5zWNXud9v2260Zi0&#10;4haQHIhe4Og+2FBRthjlxXGnwYfjUqNvgTJaDPVelFS6hYss+sGgNVlvYMmhA2kFyQGJoebXywJ0&#10;WEMUxFscFSw2V4+b9Mqs2yeTWttLQ4xOKLF8TeyXCL012CGymYUmZZqaYiq57qH/QnSjRaUuesV8&#10;oWrnvvhdgSDlq+dKEwgITfaoe2byp+LhjST97dxvvLODu9v5fLa/s8Xx06e55e+eflwv+do+dls7&#10;9Cexvexlf8pP//R1PP36vdlf/ILTf3jrrdfc3u1v/koIzec5clOW8CLzdBWwE7QX8dJoJVScul+w&#10;fcSLXmOLaxZ07k7GUFSKIAZI0XGnRAHj3jiSGnYkcH9KWHbcpLSprFlMI+Nx7jaaNxr0rwvNtaTx&#10;p1mMIlqcuVbG3rK/mSAmhTGcAj4H7xTpHU++ICUJhkuJrV2G2NpLn/hhkVCja5H6E2wlN48vWewy&#10;Ra2gE6IqiItZpskdonEWA+90Dv5jDt2vnds8f/fYNg7G5wOzowluWTvzJ4Od/fvPZvsn3kXe3374&#10;4flT/vvO6B1/GBu9qnU+LXHwF0X7FwXCsZibK/DRFmgjHojei7lXdjsU3yqFh0Fx5oMmQl0p4iW+&#10;p8kHiDT0YaMWnRdZpDK0FLLjvSB9gKR4E2r+x7moJhIYIK4sMupUv7SToEk7UuWoRFi0PMYywZxR&#10;drYJTLLQ5CWJr/RiUFxCyd+HKSI9Irkq6mVEFKrGfYH/cdPci4aDoOFhy/G97uE94voWJf6Rox9o&#10;J++/0M3IIW+yN97k5m9dR+WfbPbo7JC1PanMHW6//RBnzrS8/wNjINA2m+38wvxaGefPULUXqebr&#10;0Xy99N2VIn5EQh4lyUN3ihLBWsINzwlEClkHlGxBHKHXAg8q0DctZw41vCPOeHvbMd8KTMfKPEZc&#10;GggtSYLPpUHmV3I8ft485S/w07snx1m2gYBIECGU3PmQ8/ZAsBHhYAx7Dfk8pSlKX3q6F1fsZMzF&#10;E0Xjvdb/eEIEsscgOME6xLpCZKP8lmFIF0Kc4WTUHZOmqoylFPq9s6M23Kfub7V0/lfz4fZ3ZDY6&#10;3TMjS083msM3f+YTcanX9j+zU07zrvP0v7gjm99yr3OTsv/yq+TYD797q98YH5PdC9d6aG90jVe7&#10;605Du23Y2JO1A4YjqlIolRJwRqg2EmSsbhuOxT77VamZnOyaQwriARNDCyGUgC8Y7eAjR7YyutNj&#10;GzNoC/FSZAYMJMyEy8yROaoXiHYe2t8lt7+D+AzRhHIgI0uMvSemKdvTjqunwvN8wjV7zqG9xLhG&#10;6EX5TXCJKL1LnOLemqXJh0LQu9tR2AX2cDmQHOaqPk3JznVT7g0yfm8Mchen8wO3/IMPzl7zmqP+&#10;nOdM6vdNhHCeW255Ii/w2j4eW0fonwRWItIlGeWXfum5pHnqdCR3HezP7rr3/gdufe5zP2fE/v07&#10;OWxcE1u/npiPqqcRbmMjb0uQ46qcsD5fhecbjfmR4ElNbADoKO1TBwU3R91oNBBd6K1E1jJEJy4Q&#10;Ah5KHvpC2h31fkCONY/osmALL1aNtSZYTLAMdAXKH+D4oeyoyuEwcDaFXlrvZg2+H0ld380ukO08&#10;uZthqVezjLh5UK0CPIaKSYhJA2kctw5ofC95frDv9z4g8zN3qTfvPbP1/z2wOX9BH2YBH8+ZfvOz&#10;H4/LubaPx05JRZ7w/X/5FPgXsPE/Tvv0uTu77Z+c37WmfR/ZfzvdNebgJ58inEL4gtv0xndcE9oz&#10;N/rB025T7oG7H576dS+aSNc9S7tzF8JWmIZZ8CaHIyHv7t/Ymv0NSfHlfdy4MlqWJJA9uIuXjsS1&#10;KyEmeK6dAUtyh5qmvvh719fiPb3uEWWPKI4FI6TSsa1E9iXNpO40orSiYB1DU9iSIhCQHmqrY8nu&#10;ydrTuWt+fGsc/8Nkunl20l/TbXe7+TOO/KFxM/Zb/8cRf+AZI7CMzZQ3v2vKzS85xPd+77r87FPJ&#10;1g79k9BuueWOxfNTp+D48WvswpkPTrc3t6bK7AFzf4uYc+J4x01fcFpuu42wd+fVbX9cJhbbowez&#10;/uUS0neK5U0JtXe4F0KcV3jcyMQsbGVjJMZMinRFsFB6QIsBidYbPEDnU7pun9I1I4PrMjoHBghc&#10;XfEcC9zeA8lLOZoPZUO1Jrxk2kE7l/zQndHtlzYmO38kJhfcpmes29vXLL2mLs9IJhvtguXkB0Bj&#10;Lt6ap95Syt1pCR3ffmO3devc4z0j5vIhJt1T2R/9MXzzNz+el29tH7fJRU8P6tP9i7ZxuAnnwQd9&#10;665r7WBC4vB7CQ8d50J8gOMnW3Yf3mA0OUM7aphbKeK07oB039YD06N7fzzZsjeG1H2f+c4zXWt+&#10;W3z5DaqmQRnyhf/hZNC0RIwcygYmkEuFRjxHDvs4hdPh2hM8o56pFE7ISnRocWIyxKwS7KiVG1Te&#10;vhVFx8wHYuT1X/HV97//H7/6af7ZN15ga7TH2d8+wpGbz/KXvu/sGo69DGzt0D/J7dQpgEdXbHKH&#10;u+/Gj4zH6eCKabr9j8LBa77v9Jl/9+9OvDkEnarrZiKhYu4eCr+uEnmkNnVoXWi91nHX+L0w6h1x&#10;E3U8i+ChNLNYtG5byZkvspcrDHuvfr+kwb2UiC+KyHERx3VKyGffHX32nXvz7r/vfcfTD3ZeedrD&#10;0xTXCKkjCQQN5GRI1FKz3niRk9WEastUE+31h+jefIa9m68CWefFP/VN4DbgNtijPD5iu+lDcNvT&#10;9qf/7Pb/ujnTzzEbXZtkMsJdMCv56UGjzilCRWYrdZMDI34pL7ugsuDgPUaiVKKU3Dn4UiuhJvwD&#10;tbkKvpJMot6fpUlTLYxDxPej2fTVr9rxV/3APcA9H/cZXNsnn60d+qewLVG/WX3Aa1591Btpdt27&#10;WWkgtkrgWbDNFo+IMFIp3aZqCUwR57BCyqmV4aUl2iDT1lPy2QtSXjm6U5S3DFL2ymgfxF9qc5QF&#10;I9mJOp/Hfvbz5vKr4Z1HyF/0Ic7/6Eng+GN52tZ2udttJ+CF551ve95+/t47ft109mUyHt3og9rc&#10;sEZdVHBITZcXYia6Ur62sOFeGBx2QaKK81+O/cV6wL3qOS7vyaGD63C/lPx87X1gzHOr6dnPbh7r&#10;s7O2J7GtHfplZs99douSL3Qmu1I9p1fprEE+1uqkoQ4NwgiKdrwMDreotVltT8qwKJDa/UQKdOiL&#10;0ppBr06rU5eFYAxVy2Vpi4jeo7Hbarw9mzH72Wsfz9O0tsvaBN7qjL7pHm829IO4fOgAv3EBOnkl&#10;mQ6tfYdSy9qyd+Hsl+DU0lb6BrgPO5abYejcVhTeijhOUZMtRWbD4QYtaF8gWgF37fteTHUNrF/O&#10;tm7ofLmZQN/ZzN0PyuK/QOBSleJgKI8p1awRaCl9lnU1dF9F1QvTbeUxSLwNOccq6OFSW6TW3KLp&#10;o8pwFnRSkM4fsmT3xbWg4doedxO4YUZOspdFzhThhQKLy9BmtxI8h4XpUs54BekansjK39pjfThI&#10;WRzUz6SO/Qq5a3XkA+Q+LLpr4qvehgEnJBE1s/WUfjnb+upfbmagk9gj0pXUnuClV2T598GZ1/lG&#10;ERq0Aug118fFsjSLyYohUs9c7PFXo/RhLqv17L6Y9Va2BcWlCXpmrOPTYe3Q1/YEWDI4yKFP7vNS&#10;H04Zr3XILsbyEJmzOsqHLVbNl/wS9xWnPhxoucdQzr5oFnPJ5tSPdHEXURfV3l3zOkK/vG0NuV9u&#10;ljNhyizHcMYN8KZGCbmKuQimSg6CY8QstAlCWwg6GOQInQ7JbidbYe/KMOmxFLRY/EXIEkpZfHY8&#10;137rWTFbaFuBaNXwSKjGaQyhc1kP07U9/pazgiZr5k3vTfRcGo4XipqHEpVr4YWUNsCFvmYAHmv6&#10;qWMoRSvIVU+B2AeUqySlrHZMbL2owC1S6l7Y7EUpsfRBsFwRMxPE23LviXjbiOe8duiXs60j9MvM&#10;+j7Tz6YJZH8RKQOyEn2voH+IDD2afJE7ZCifWYB+tvJvl0TcMjjr1WheGFqnDh+23KvA814Ieybt&#10;uGp6rW1tj6+pZeiagHtgFUlaHY5D5LxImi/H9IIEd9GOfslBLj7uEJX74j5bfaweatVxF3n2nMXX&#10;U/rlbeurf7lZdvaCmkqYr0KCjzK9LK3CeKvw+AJyl9U9M0sh9uXDHzGxXfpZj/apTuq7dn9+PvR9&#10;9xH9tLWt7RNnjr53zJiDLdN8zHVQhnl0zsfq3/9pwfdFODpc7Ogf5eiPSEtdskUpj+vMYnZfT+mX&#10;s62v/mVmngNHUsyIzutEgHvRkF6k96xAfu6lxlVFHjGnLKegEomoOqKDMMZA+lk6dxGWucXhYOVD&#10;FguF0uOd+lzo591WunCw2ef+MTwja1vbpebw3D3rDxS9AAAgAElEQVTSz1wnkK/N6te4qJR6b1n2&#10;ErgkUncr99JFNgTuCxsYdOX+8MU9csk+K6jYoqSNSzctIsmg5CQphGC6ntEva1tf/svM2hSZHaiT&#10;Q49piRHkUlhw+Ds8f/SQY+GgB2Y7VlpBLmp4VmptazQiAyJZX/slR1x+liDaPEU2Jk/v3mXw3Hfy&#10;iIlvbWv7hJvDMx6GO7aEU3dtx+bwl7u0TxWh9BhfXXUyQON1v2oL0OqR3nxJihuQq0Xp2urYlos2&#10;90cehYs8vOGOpxinFuMjkbC1XT62duiXmXUyZxwaQ6WXhTQlPNJ5X8Rj/8hcqRj+CDgRVhcHlwQY&#10;j2K1sZUIjDZPoM3nzM+9PXDH84Qv3f1IvsXa1vax2Te9heavvQ/ec4XwyjeOx0360hy2bw7STFS8&#10;MuDkz0bUnZX68Ecb4JcsdC862GpXwmq1/8ElH1HeWvxPCK4pRrUi6rS2y9XW9OHLzMLmjLN2Nm3a&#10;tVNkgPWkstFtOUl4Rq3ouweqgEzh2RLEUE04HU6s0GNfpF9JLHLpC0xScUoTFln5CGFoZVljkKG+&#10;V0AkkEIb8pyvHH/28981+8L7/5P8ZjjwlzwIr/9wSnEfKcP3sYr01wzjR9ql5/qSc3Tqt4CubKct&#10;kUjUSKSHCKmKpCaPYB08+xgcDXDT8x41n/3RfrfJl3yQcGxK8/zz9BeEPc40R75/91nztP0VFja+&#10;vms2rorlDqgla/LIoHtFa6G8MUTciSIVSx3eqbDcPbEY6ChOABJDW6KlRCyoeemxYEWl0aS2Vqeq&#10;xDlIyLikadelJLJWirucbe3QLzebTDnSYv1cZ14gdyiO1Qshvea8fWC9s5SfpDpbHJHSSKUEI7Zw&#10;5j7IZvklMOKQNpfli2FulIuYwbKISrwPMLriRj3wH5qcOX9y+jn+87zyOQ/Eb7nHVaD7F09bfrGv&#10;fptz+NdhluDCfPm58wtwaARtB6NDMM/w4O/Dr33WJ9b7/vl/7ezfDHfc+gk97CetucPr3kN8472k&#10;732KAGx/6/tdbnhnGRoE1AOWZ+x2D0fYazGLaXRNmMwfDt4GwaBp8VmXHYlG2DHe8e4p331zv/WL&#10;H/D4w+/CLWN5KcyiUhadSsaqJuqQ13YXkIBqxERJ73sf0//nejn6T9+8rXtypW21Tz3U+OfM5/Yl&#10;YePwC7t4YmyMSLIoRiv0Tq9jVARqO3Ufuq8poEOtSL0HXOr9srrgLaVrTlFQXOJXSyhe8Ys5p/Xe&#10;caRo14i7e9WXE+/M2tyt+aOXta0d+mVmsxm0LaiJ2UUtHy71b0u1q0EGdng+vC5z6FBQU/LnQmbQ&#10;ryo72GIyclkhBKnhKljQi/x++WQtqXYxsLGk0ZVXxnzuNeO0+9L0Q3/yG0HT29H4nu0fufPM7t7Z&#10;DmLi4QczV2xkbn/o4qONDsEH7xBu+gK4705h94hw/cPCK9+oXL2p2K4enZwUy3sKh8vnzx922dhx&#10;y3vqsyDs7OCzPfF2p9CVOneVZDI3D9Lb6en9Pbcf7rn1Vtv+2z/t7fWfwTxDZx+k8z3gjqGLzqe4&#10;Odz0HvT4DP2ZPyZ9/Qskve517ZF/PB+3wUf9yNvuIO2geizo6LibPyXK6Mbj46tOiOSd7Drqs7cW&#10;j6mlVOChufiGuQcVD9qkuP3Cc/Z/v+fAkH0RZu7sI5z27KdDkJmJdpGccOmDSOrMukY1J8viLiFA&#10;cJFx0HA8Xbd3dOv733ld2tt+bkd8CoyPyWRyJOlI59ISvCGQcHUMxW2otPRS+aEgAUpbtITHVMb1&#10;ULEmsOSnDLLI9TEsfKUQUpeN3MrzlcZuy7O7mh5bwFxFghbR/vTpxsbjNUp0OdvaoV9mNp/DHXfg&#10;z3ya9yYgoiWSwZdBwKpz92UF7CBoNYCLCpgXR2704B0lhze0QB1gykEGlhrVBIiKR8MVVHQlJ1jn&#10;QnFch+5tKlmPHIq6dVOw7rOjd7vq3T3JZu+Jo/YB62bnbXt0Luyn/eY5T+lDaGxoVwkBtacGS6b5&#10;2HNCviKHbNJqTBM9mE00bIz3u/lIddwKfQAVt/EBF2YZiSPRUcNuVnQ7aBcnnnvcfE6yuZDnWD6Y&#10;2OEP6fMOP9S+8I5zGuw02S6MxHb3/Nrz8B8PNkZ/2ewHXoZ7Zt5nOPWZj/l1flztVb9Lo4a//x2k&#10;n/t0sVOv227v2T4Wv+dNT8+Hjzx35vasbPEanesR0Xg4S7OTJG55YNzofJREFNEaVxdajw5+0KGw&#10;wUtsa06tyDDE3RE3w1PfjrpeycELPi1uWdzNg/VzCqrtATVRFbQxwoQgTQ4as4bgGnFt6TUQzBnl&#10;jOgcQ8miuImYDhoNBkEQVSwaNBlpMh4qpD4sZleE3p0efI5IV55LjdRt2WltVVJ2sBKBL1NSy8x8&#10;LSUtMb5Lli7GseV8/jG+2Gt7MtvaoV9m9tBD8NQTJw3zHi29F4epYTCR5XSxmGD8Ej3pgc8jDmTE&#10;e0R6RFJtOlE3WnSVouwtViKaxiFKeZ5ZqGINVihI4ppLjj0jWBiJymicjTG5Pyb0f07iTqKZ5zDp&#10;c2MpxxBNapndAnswES2/S8S9/ASz4IpmRPCgLk1NUAZEt3KZPkVNGymTfZDgBPGMWHaV3sSziVr2&#10;ce4R6119nnO6IOKnY+TMyaj3dvo17+o83TmS7u7zB/n+rcnkIL/i/diHRszfcIJP5rz75NRvoRIx&#10;b5jO+iMb15+5Mf6jNz4/cPT5Hjae6XHjBry5Iulo00SjCKJBajWkIIL0MqZkiSnQNCyGoogvot0h&#10;6J0WaTapRIuCoYsHcWnLODHM88DaINMMiaHS3XRYshaIXNCAlR6klG9lBDcI0KuSpMFNxHUJsSNU&#10;oXWHkcPYYZQh9DyyYsRwMYQepMfpqtNPiK/qNgz3li+r2mpZ56PZUuKp7ClB56PRXRbC1ifi0q7t&#10;k9TWDv0ys1On4Od/qkXFOyt4+aWUHuDD08bkokeZZqVC60U+dlXH3ZY71UirwJQCMUAj0AiSWOmH&#10;zmIS06xiEnHFhZ4smdwGCebuvYt4aISNVmTDBacXoaceZ2UiNPE6b3ptSykEUawC+4vfUKFPEy0d&#10;5yidr8r3ygQcIrgrxgjzMskb5u5O50qIEHCSZ9zFDFIg73qafeD4IX/H3PZ/Pzz//OvP/2+f9t6N&#10;b7rH/Wlvw8yZ5/Tkj9xPOS13E3xGw3mMQPa9a6LGv3Jk59iX9WH8gp54XFwatFH3SCsNiEjWgvVk&#10;F1mccWEpVIiUjgFV+8DC4NVKEDu4vNKop0bKVhy+GD6InzsCIZArsSxLYKFSuICqCwJQhqWiLoIo&#10;ipMIdLEqKVmRO7bFcQVVhq4paIDcKowUWiAMDnqlHlMcPOEDGU4zkMrzFee/el8twKySsGd1oyF9&#10;P1g9Lx7ED44cwabTj6rz+9o+xWzt0C9HU8jYmeR9aozWUDc18UEMiyL3GkxpzInuaHbMtEY7mWhO&#10;llQIOq5AxnUKYRe1Ofi4QPEypRTKjinzdoLQoWPBbVT3Fzw5kh03KaCrQxapDGKT4g4Espfv2hji&#10;jhcJWSkdp4qTEJEVhy4IViqO8NKq1UtDLCcsSHriZYY3cZCiyS1UhnKdNvvKMoZB5FYQKQLfZVVU&#10;GATZ3N0z4qIgo95lJHFybJr2X5h6/xuTkX7d1g+/581qszfh8fcv9NP7GuXAv+dNJJ/Cqb/0uA2F&#10;j9i+8w2EdDtdfJ5uy21H1Saf7tJ+oeqJL5qa3oAePuLxEAj02T0UzSLpq+ezUtJQTrUUWF3cid4z&#10;SJsWrXKtyZriuIFFR1Kg6BxcZI4h4rrSwGeFFrIKUg/FFILAoMAyQPhW2pe6FpabA6olWl60PguO&#10;BYFYnLk3AuNco/OBAFeQKZGEa1eh9QTeg0wRP8CZgSZca/7cBDWrXNIA1tf7DjQXgmkKpeWwuFRy&#10;n7mmBkHFQ7Is7dl5dyRPJmc/oZd9bZ9ctnbol6F5wdRPW/K5ureIkmQFFq9cNjVHzGunNchewVF3&#10;gg89nDNpiEDkAA8XkHQAbK5EIWF5bAzRHpqATAJOQFTxzvHOIQmeBMxrG0mvUGyoKL6LmA4pRS6C&#10;K4eXXuK9YWIXwsok74vulsM+Xlz3cHZQYu0vN7xz8d/VfZfR0jCZ44XT19SI3ylt4yMetiSMNrez&#10;93+ePH6RyPxm62dv2x7Lf++7/o0z331HY4fP8Z1vpT+b4V89OSL2nVNvZt4nZv39O5t67rNUD39l&#10;jqO/kJqd67pme4SqlKa4BaMhuJjUVqLDCZYyBpbpnPIk0T76h3p1vLJEbsrSLj5iu9VtHnmMZS+B&#10;BVBUx7gNC7OwwhLR5fE8aMGbxKEBQkFoiI7H+t64h3Yo2azLPKfcD9SH16YsMgP2QPZA5wXVclAU&#10;rVUh5kJjEHEaB7VS/jmgGcGh9CLsUdOyOBefCeHhlCNfc8vaoV/Otnbol6F56X1+NmfZ9WjbJlQ9&#10;6OLUi2Ms0W9BlSsCaVYceo1yF20jPCPe4UyBPZw9kC3cRxQssubTV4OrkJG2R8XwEEp57lxg7tBL&#10;cexDRGK+6Da5yDMOv4WLnepiXq/dq2DZnnr541b2ZfA5j+auH8UG5+IrHeIu+oflukJEvSyerODM&#10;VuJJ9xbTSTDbPmE6f7Gn/T8vId23sbH9O+T9nz54YP628fU7/eSXznD2lqOP/j0eBzvyk28hn+/x&#10;FBjBZwY5+r9mRi/RZusGDxtNjtu4BkR7xFJJiodFG96FRqrL8nyunq8hdn7kmRaGZn4Xvwv5kmTQ&#10;MDYfQQkf/t3CYl9ZOaYvSssY9GIAyLE6bZWyDpWSIvIIRJDgSGMQMxIMYlfY7QyL14HElsuClgTM&#10;gSkwxcMFCLtAV1NAhcw/MNzFHXWjdaF1iFac+MB6H85XQaPMXVzE4zlPo7OXtG9Z22Voa4d+OVoX&#10;sBDOi8UHM/Ori8OThcN0KVFDqS5z2iyMCITeCe2y81MBmIUAZKYg5yCcxeLDkCaItCVwtQDMCxTp&#10;AZNUIEtNBeJsGsgKXYSZQ+d4UiQLlhyS1+NoRQ9KnlKshi02uNalW5aV2Xt1HbEaUAuPLpXoq9ut&#10;vj8QlS7d5sMInNggdFuZXcWxBRe0wPdBBI0hxtERZX7U88Fzcf7y5Pr4z8Y3XPHv9u85fV5P/TrG&#10;BeDdj1/p26lfInKU6ekZk2Pjnf4D01fI+Ph35NEVz8zNhExyNFZUw4GGXloZEIvFQmc4VzI49RWr&#10;qZFVOH0JhTgra7al0wayXryEWoi2DG/4xYszUanLs2E81Bz96pcNZTvUoXE8gATwWNjsGmrkHnMp&#10;S4s9SIdpZtEedZA/Xjxq61TfA/ZAH4L4IDSnIZwDnSNmqAvimaAQsxDNaDNsuLBpQpONRhQ16raV&#10;EyKUMlAVjMmDoY+nuVRHfm2Xna0d+mVob/6Dff6XT9+830e8z9AXFNcjYEsJGanRQ5OFraRsayD0&#10;PZoyOQi4DVlP1A2lw9lD5CweT4NtQd6gYtAgEcRxacAbfCDP1Xpel1Am2BghOWoFfpdMceomhR2V&#10;KP3U3cv8lSg91g2Gmb1Ex0shEFY7UC2R9Qq7snzj0bD1FSsLAMEv2eDPjIsWNO1h+eACmaYkdEtr&#10;WOlRyybeksLGs7LY93d/8vCXRjv4CePq34M/uBDe/SWW+e6VH/AY2T/5AHF6P6m/u439Mz539sH8&#10;rUEPvyTJ9iHTxsRFcrNRU8tFYsiqs9S6zCvO1Rbf1aEQCPHF2qcsHAUfHLSUNMmwGLDhyqyG8NX5&#10;DuYVii4728p2K4iAOK7DoqBE/gthRCkYttT8OOolAlcKa04NCXVZpsWBiuaaXhr6mue6cKmDkaF0&#10;c1ad+TmQsxDuh3gvhNMg+0C3GE9BOhozGnNG2ZgYbKNsZWizl6/GJciUl98mEgga3xfnPHQhHXzM&#10;l31tnxq2duiXod37wTmv+Nf37/7UT135PpEWk5k4Q7QqJUKqZKCQnY0eDo9bxrmn7w1vKL4YKw8B&#10;pcc4AM7jcgbRw7hts5DSUi2Trnl5bdXJioNnRL1EHCHjjRayW43ISYp4gKy4CZIMsRKhS5KisJlZ&#10;dm2DhZcVKSnMpfnyj10Km8PAH7i433S1hWytLB31sIgYfPaH8+6LDSBrrHyELCrieMs8jCRgBVqN&#10;vs3mFV/c9OOnx9S9ltHX/vv9/3D9O+SmB9xv+wgu8MdoW6f+B2nvDLOtqyZbefJlFjZf2Y8nn+Eh&#10;RGhBWxGcxnpSCAR3yaKkUAlsvpr0KPndAQZe7QJW+GslIrbgi/WOSF1YDgs9YXWJUB36JSd4aJYi&#10;S57EoqINyLEQIssHV7a6eFlIaHmviByV8rKysCjO3aWvUfDw+VYXosv68mVU7AVilznIlAKz7xVn&#10;rqchPADxftALZRvyojwtkIiWiAliMibJOUTDpHeavAK5w4LYZ2VBLSLBguo77jpz197RyROXnlnb&#10;k8PWDv0ytP/0ujO86lXHvG3ju7PNOs2jVkJHcdFOHiY8HLNETIFr0oj7pefelDFTYgILoMEIBalE&#10;OAAeJOkIdBORzdr6sUYyulVmJVMWorICeAeiBYL1IZLVmtdXaAT3sIDXJcVFWh4rufYyOQ4eV1Yw&#10;camQ/aq3rX9X5OZ90Tu2HLNI0a/iuXX+XoGDvSbnxRwxw61EXDK0pV3AvBeD+0UelypaMuSa1UWs&#10;CqYYeKSLWzeI9t+OHXxe+J4//kE+tPXrdtV78dMb8IaTfCKj9fF3vwXHibZ3Yut09x1566pvSM3m&#10;CRfRJAHXWFIwhckvhmM6UM5KXQQyRI3Dzy4VC66QGy9iLEItSbPhMpdztZBQLWfOB5L7MtgujniV&#10;zK4r/ygrHk9qHrt84aXccD32kowxpEJWOp7V31Bep6pw40CogyUvH261DK0uVOnA5+AzCvHtXInM&#10;wwcgfhA4Dz4tioqmNGQaEg2ZUe+EVBZLVxicTMI4FQZ8GTSyYLiIC4K6i4hI2HULf3zl1VfbA/fd&#10;9wkbD2v75LS1Q79M7ZnPHNF1vB2ae4Pk66RGzsN0KIMyizkhGUdT4GQ74sF+j653mtDgZVoh1gjV&#10;6TAuEPUhXLew0OAyBTvG/8/e2wfLll5nfb+13r139znnfs+d79G3kIyBEAe7Ao5DmTgGlyrYcYFV&#10;uGKjMkpsUwFBXEClCggTMMUfEJuyTYwoRMp2pUIkksJQUIaAbVLgz/ijkCVbtoRG0mhGM3Pnfp9z&#10;unvvd638sd539+5zz507o3vFh2Y/Uz3nnN27d+/u3befd631rGeNYaxuGNt4aHBXhKbmQEtFnsgS&#10;aAlhpmRsQtZMKN9LU/AYbVemjRxpRNNMUu4l+0ChWJNRaDTuC2jeLgjMit8nbCfBUnjDIpPhBjJI&#10;/O1Ea1z2MZoPftgeM1LVEc1uM8UWuijRaNBrNDQG3izS0H7lorEf7B+9+ufzW9q/x59+y1HzX7zs&#10;w48/mM/C8s/9LIR5zxtbPfPn8mLvPUjbqonnJklpzcNQGdCoS8u08FCJsNSak0TEq1HjpQVaK61f&#10;jGWWyCNH+kR0bFGcEG59hrpCCNLfrmO2Kf2wVIjFUtgQ1Te7djtMjo2Xz0Ql9/oJ2GZRYt9C2mJA&#10;X8i99JFXT3YdIgWUDDgGuVXI/Cboy4XQn0fkKvgKoUfMSCitD3QeqXbNgubMwWA8IQsu9I5moi0y&#10;b98HCe2IR7dG48Lik/2q/eV3vuOI7/z2+/8szPgPGzOhv05x+/Yxi8XyE0n0V7Rdv0nV1C1tAxdq&#10;3Q7ImWaz4aFFw0M5sVn3eNugNY+qjrmVL9MB7DomnyU3Pb3fwPNQGr83YHvxBZkyeAtWp0OVKGgM&#10;yYpISWp6e9JPpEM8whWpU9xGRpbxvpo29x3pm5f745g+3VxCb6tKLauPLXakLmXlUhYCta3OJER9&#10;Dp49Mgb1Nnj4iZiMiQqz2ncd5xvcFe107kU+JrhIEsSwZuGWHnlKV813L1eHT8h3//oP+6f3P7v4&#10;ul/h8M/81vv5GHDhu/8VwwDDYG/Rpv3T68XlPzQ059u9Ye2KSPYWL/lvr5+KMmyE6uRWMt4kj3JM&#10;VYq3jjWGNBKKcDxIu7q6CIXQJfi1EvoOJtrt3UTHmFYPi+EyhKWQt5fqfk3FC/H5vLMmUj48dRQg&#10;qSxmK3lbieoLkUsmauSbso+V349AbkSKXW5BcwX0BugVRG4ARwhr1HsSmYZMW8i8G8JTYdFnHs8N&#10;j+eW5WYoLaLbLEzNF5XlrQBry/ov/sgf+djzv/RLD30eV3/GFxtmQn+d4s1vPuIXf/Hq7ceffPzn&#10;FP/q5H6G8h2pUr9ES0I1O10/cLlveDK13Fj1HLVO0mi5HsxI9QtTekRuhruWHJG4QabHWYFfBs4S&#10;TGng+yWPPZQIPRH9QW1EUHWiVVUlSampy0B8temYFh8FUpVh0MnvE0y+z/MrpazHOnkR9SHjwsEn&#10;zxF24sU6rKTrxxJrT6T7B8HXFt4iJaDDZBxI52PN3jGROginsKZirYoO7k135nGa5R9vOXpqePuN&#10;vzQMw+f4yz8Df/Z3fl6fgb3v/hcMJjTN8CbY/x/79vK7Tc8ftGb07VKMci3GVHW8bBNHNX568mLl&#10;K0gneBfrNFrD2xyaiMT2mo8kzpZIoRB1JVyZRMqTayR1n3KJdl5NfWy9WYn4dRutU4l6ijFtUs5H&#10;Jyn3iTWrS/xNj8gaZxOfWzKUDg9JL+PyckTnzXOgNxBuIdxGOEYZSD7QuNGJ0ZmxHIxuk9FN5lIP&#10;b8gLLh47i96hGhCzXcdoWQAajWtqPufm/8+P/dPL/nW/98pruvYzvjgxE/rrFGfPrvgLf4H1Bz7Q&#10;/ox7+4Jbf0ai5ul4zFIFwGN05GJwzq/gyb2WF73l00cDlqBJDWpGYiDq4PHVqqxoxBBZIwyY38J5&#10;DOQSxmFJw58DFmED600wwfgzgTZU4h6VyzUVG3nW7fadenX5CqzR/U4P1ORNuNc87WlmoBC614NM&#10;zsnRksIt9c3yOMlEqn0Q6AXbgPeO91KIPv62XP6u2QWRwvIiIuopC4lBSBvW3ZlHbdO8R1e3WbP6&#10;i+nfXH4hf/UL8JOv0Rf+T/0TbK2w6N/gw8FftMW5b3I9s2iJpP9alJwaUq4phLKeEgE1cnJoDOkc&#10;Fo50hOVAuKGE8Upp84pCeklfA7vkW6/jZJucvG964ndrzTrt2HVxwOTver9ut8k0cp+SeZ48ph67&#10;+C3ICugJEdztkl6/guhVXG6DPh/b2aD0QeYYjWdanM6cZXYWg9FsMvvHmSd9yaOWWGw2jDKDclpR&#10;hYhPlgiot+a2+LC7/cqzn9m//9HwM74oMBP66xRf/dXwD//hIw79x7HmV1W6t5Ii11x0QSJWA1VH&#10;LbO3ci41DY8dnOFz+TbrTcYbQbtam86RBveEe4rZ1OkI1efI7Q16fxm3y4jewPMh+KVob/P9IHDv&#10;GEM8b8CXUF3efJv6ju/kGq0rWlLndSb2WB+t+096l0c4bL/U7wKp+1RG85HdqlXpNm1fthf1PQjW&#10;lciubZBFE/34Q4qW/HVxxttIDKmTQvy1dLBdjAg4WReepZGEsWkXe0u78N5zll66+YbVX+MDbzvk&#10;a15w/vmrvPhP/wRpENbHRwdnmke+Y9h/4puznkmdr2RQWKc9EoM0vsG02xqvJFANYdrQgnSKLB3p&#10;BugMawe8yZN0uhc+LSRZRoWOqYnxQpQFzLSWzTDuIxNGn3Yg7uIkkVci3mabdoi7utjVdEpdSFid&#10;Flij86q4XAGbcHjjGPSYSLncjlR78xKuV0CuA0cgxyADKoa6kTyGxTTikWp3p8mZ1A80GR6m4Qlv&#10;2VtnPMd5tyVLVPrOXYrEXRxH0003/Sc3bu6/sFj0r/LCz/hix0zor1OIwA/+4JK+7z63v3/7n/Sq&#10;vzvRn4MkjiFqHjojRdxIA7gZ3Wbgqb0FhyQ+thkYUqZJHY1raT3zsE7xHF+F2cPqlVsgGdPbZLmO&#10;yUu4Xwa/iNtl8L1yWxZST9HHXtPZxVw0vvzb+JKXSqjBIMJEPT+yyl0ou3JEXQRM9t9GZjV1TxxT&#10;qiHsNB1PROij8EBxnaaLI6J1H+JYXYJO8YXCxmGVYC2wkSD6waPEXOr3VsReRIOSCwOqLsPehc5X&#10;9t7F4trh+q98+G83H714bXiV136he6yb42bv7IXfmxcXv3nTnkuCsfGOLAnTFNGhGC6Z0TpXwVrH&#10;Fxn2MtIJ0hneZTxFep1Uz6LWDeq7P42sp2Q+TO6bpsbzuN+YLboD0+NUAWVZDE0zADuit9rfXo1f&#10;S7taPQetafS8FXAyBEHrMXAIcgv0FrBC5BphHHML9DbIIcg63i73IG4baDzT4Cy8pzGjyYJmox2M&#10;ywO81RdcWgu6MlIW1MP8xmN8MCKOknBvPYuroP9am+Ynlstb69Xq7Ku78DO+6DET+usYfd8hcn2t&#10;qj9mrn9A1X4PYo41EgYZbRkEEeYW2aBZD1xaNbxjucetdeYFG8iaaTqNuqqHEMpkTQiMEtk1tOty&#10;hMhxUQBfx+0K7ufxdAHsHPhFsAtg+0Tt9iYypuA7nIZi61W+qickP9bM2f59kqh3MEnJwon9y487&#10;6vGTyV2jRdnJtP9Ehu1FvS9Mtg9RSkgKjYTfTpvwTXmZK6D3uNn2uOqldd8TIo4Z5G7v8U6Hbz+n&#10;/Qur33r9h/nun4I/95WvfNGf/gnc4Xx76T9aW/udgy6fwgc8NZK9ARQ1F5dE1iASAGnBOseWFmS+&#10;yJGZSZmcyhQxnUbJRVBWfQZGr/NJet0doZ+o2ydR+kn1eb2dlm0hnmO8bmPphd3jeZ787kVEV0Ru&#10;dQHh9e+STmcdv+tt0OLFrjdLOv0Y/Agvc86FNSo9jtGU6XydOx1GI5nk5e/BaFfQ9plLa3gbC55Y&#10;KwdrY5GFxrQ4wgWhK45ah4i5p17c9m+7t//3jauf/sTe3nne974XXvmaz3jdYK68vM7xvd97wI0b&#10;h/rmNz72HpOjH9B0tKfekTGydGKaccloDn5efk0AACAASURBVEuNTVKOu0S/3/GpzvjIcJOrB+D7&#10;HXQNfaMMbYwmzSiDKiaKi9CLllZyJ1sLHJB9wSAt4mfx/Ahil/F8PiJ11RKtL8EPys92+4XttfY+&#10;SccDEaFv69o+tRebwqub2YScp6Q89qHXCFyLmr48d62fl01xDg3j4sBbtnX4yeKjusZlRfoGesWz&#10;RrR+LLAyZAXaSx0LR/jTldSrRgO9+eBd7l37a796uPrcezs5+LkW5fDP/rbTX+/THyTZebJ2F87w&#10;8A/2y8t/ILdNQ7OHx/QRYFuolfJWSAO+yNgy4/sZlo424apmOmA6gPZsF0ilh7vK+n1AZAM4jjEa&#10;B5xMbcswpubHfr5RcV6I+NSUe4no69NPA3e8tNh5uA9NFw/UoSnTqWjF6W00iFkhusHTLcKPvfqy&#10;Rw1dPF6HykCjGWFAZKDLGxr3KiukcUMsoxmWK+PC0cD5TebN3vCmTeLMkdEMTjt4dMBR13M9ycRb&#10;O4C08tyIDP2lf9z08p1rO3r2cH2N973v9Ms94/WHOUJ/nePGjUMeufiQ6frgHw3N8A3I+l0prVKy&#10;AzHURTcAIqo0DmKK9rA57Hkiddzu9lmtD1nJhr44ijQSddQhJdSULFJIfRFWnDjJe5zbNHKEqINf&#10;x7mO8TxIkLfLIkicffBzRK29DHwZVfFd+ZnY9rMnRkNuBJHaDjeBM5naopMb0T891uBrvzulFU4R&#10;QiNwKkmP5uQKsipPm4AmnHiKg1qN2l3bEAUOCqn83hLq8WONREmO5DUCjou74II33oohDJz/0mUz&#10;/E8pr9+bhRd4+v+7c7b60z9Bsg1Zb3R7m8e+1RbLr+8XZ5skPcmcPkWdoL4tohbGLQlsafjegO8P&#10;yJ6F37kUexkZIFUb1El6XQbGaWOjg09GpC+TyCa+5zvEGt7oovV4ddhJid51krqfJFhkXACc+ICb&#10;UacPxHUtNz0qz9fjWgVuA/gaKYQe4rc1Tl+sjeN1qfdIOX+R6HlPbiTPJAwxY2HRltY4JHNay5CN&#10;ISvt2rm0gSdY8GiGM8c9y42gJjS2+zkVb7wTUHGyN7i1n1brvj8t7dnFap/3vm+erjZji5nQX+d4&#10;+mn44R+8wMoPX2RofzA1+28XP/wSyFE5tfqtKVSTl2TCojcOjja8+fySpMJnD4942QaODiI3L42G&#10;H7xKaXFqUJpx3nV8XVu1U8Flhcsaa67j3uG0mC/BF+Xv/SB5XyDsATUVv2BsdWNRtqfJzzSWDSik&#10;GMwllAkx29dXI/IJoY9GNxQDnHBJAWvAm1K3L6WAseWuPncln3KuUkZ24dvIXRxSUxIDBqnBk5Za&#10;fBGVbUJoZ9XaNr7zxcTcGhORJW26+LXq17/t8OaN79OLDx3ZBx3evSWHxoRBu2Z/88TXmB58u3T7&#10;e0p2tJGYuS2TTr1wbvMWbBEpdt8fYlRo63iqqepKxJWgK3EPZdsmbpLDbGfcd7WNimWS3pZVEZ1V&#10;cgcwZCJci8VAfROmJZNT4AThlpZGGYV3OWredcSplFq5ZKROSJMBke2CJLlW2SNSP8GeaWRAibbN&#10;xpymiN+SZdSM1qAbnKY30uA0feaRnHibd1weYH+dSb1smwHK57OMYHf1BtGBLM7GFtfdlj/0yGPN&#10;Tx7dNr75Wz/9Cv+yZ7weMRP6DP7wH/0E/+sPPMxg+aebdvF/uec/kWRzFs2IC4a4F18Ul5gapsDB&#10;qqcR5ezeHpdp+bX1imelZ7XIYA3SFs5EaLQnyYB5IvqbmyBzV5IJLkNEhjKEWp4elWMcxSXFUBca&#10;jEkE7h34Ain1daOJHHGtu49EOzFzF2X0iqv+36MJTY2ya/q5pusr4e8BsdgIQ5zSXkfNGjTlZ8eu&#10;ar/WZ0ukWXvqEVQKOYgiKbzDc1k4WOGeVIzKaghatd9ZBfEWyN6ntmXovnWxt/iF9eNv/vHmxefy&#10;KJL7vt9Abt5kubr9Bqf7w7Z3+R15cY5ELy5CnxbRx8/2LdAE0jm+ZyVhksPtTUrquukZ7VELAcbr&#10;rCRdom0vpJ6Oy7ZVpLKlkLqW/eR4clvjHFFJXHRbB4/ouSwCfULop3nvA6MxzKh6j9/TWNOvpYHw&#10;UZBSFhDZ7i941LXFEbcyjiYi84ZQsCd32kLoyZ3sHuuG3kgbp1s7+648ag1vzg1PHGe69QY1IQ0N&#10;jpGLAFI9zPaqjCAPjXvnllj+S+27/+PWjVvrs+dnIdyMOzET+gwABst8+hm/+du/tPkRhr3fJua/&#10;v1kepzWpfGUqjTjCgNHh3qF5hR5u6NbG8sySxd4BF9eHPLMeuNltOD6TsE5pXVGEvi2RnYRIyEjk&#10;MjnDCA/0PBJfLkRXPNE1atPlq5yReWz0EyVLmvivT2vjJ1LulQPQ0vPN7v2+jBYzqa1pcb9LJft9&#10;4GwR7y3AD7a/2z6wBOmCuK0F9oAzsa2m32mI6d5NeX0l7NbS+F18692dTEKIUodmjXhVDUgihpMQ&#10;M/eNnnl72tz8zuVHfuFjw9n9T/P0T8DTv4fUr+nPnVss5Oy3DLS/35dn2pxanIRmIUuScbypELXx&#10;zmCZkYOMLARtDUuhp9gaw0wj8TIutIrIZEO0bxUC1+vFOe0m6GG5tmtcr5d8TY8T6W6RiPy3BrlF&#10;LS/RRTGl7sky7HTUz8/oXUAh5KJJKJ+E+rmqKfT408douRHKMKI8RujiRmcyPncyo3NI2RkGIWfw&#10;nGk2Aw/3DU+kjjf1yoWjTLceSANlzrmT8gLXY6zJmCTcoInX69649Ow9u0zt39Tumd+wzQXe9a5Z&#10;CDfjTsyEPgOA973vKt/49ef4a9/z7Cd+6P1v/J6sqy9Rab+kEdxdxXNbzKU3EhFUxrQM38gZOV5x&#10;Xhre1u1xRhqeWx/zORu4vWf0nZKTIJ5IKqRkqDgmRhIpjm1ClkT2VCahRv9tuF8q1LYvyrCNGp0V&#10;61BxQUkR5XMiYPNiUHMCY1PVyfK66JZgK/l7cUYjldT/Acgeo2hP9oADkHNgZyOalyWwF+fuXkg+&#10;bXUAKE5XyKYBSbglkmYkpbBOLQFxzQSPAjkXlBwjSF1RbQSjSe3iq3xh3zjcfuFvtIuDof+gw+c+&#10;SXd87a3Hffcu27+wn7R6szeAiBQFvSKRoGgshqvtCbIAbTOmYUzgOpTWrhqZr+Lm1Q51A35MmK3c&#10;Am5FvVqvFkK/ARxGPRojRomCMBSy9BL9RrlC3Iv1eyz0TOO6V1dg8a0jwG4BvaTkx0k624spDsmG&#10;E/vHY2QkbAkfhfJ+qw9xbl4WGKVk0ubYP4e9OpYd7412A/uDcM6Ex23JW6TloWNhedyjg0U7JxMn&#10;A1mjnlHPbrYoGZyBAcdt/6VG9r9Hn8s/6Zceyrr/8h2f5Rkz4BULUDNej/jOb9/ny37HUdvoQ9/c&#10;6PAXG81vUB0ke0vWVFLjx+IK2Zfj7JReYN0qQ6MMXeKwcT4naz6bep7vBo5akNRAk/AGcgJTLwQc&#10;/eOmCYshopgINjqxRXQcEXX9Epbdm0fkOs7H3vn/nSr305qf6nZX38ZsE5e5iOvKeZR0vpdtQgt+&#10;BhvO4n4G8X3cHwa7BJwBzoMdEFH8HtgioncpafmS6hdvkdwgQ4fmJd4rvkrkw+icYuX4EGWPJAMx&#10;hav1JI55j/ot1G7+WmObb9n0+Rf97MPkhx7tlh//8J9fp4M/Kd2lA0lRNnCrY1cES44mjUXEckDP&#10;QDpjsOzxlMmyBu1x7YuifVXS3xuCoFeE+vsIpA4meRnkRmn5Kj3aHBFKcRBXUpHiKSEw05HQS3Qu&#10;xXi3EKlqdCYEqZa6cw2+T/k220b5009EpMdjINHu/upVRMcYncfPWAAU26UY3euC0uOeITuNxbjh&#10;xuDCBh6xhidzy6PHcOF4YNEbg8erEytTArxWEDKNmGvuSDS4hr6k1/Z5z2e+97ynv70Z8nW55bz7&#10;u569y6d3xusdc4Q+Ywdf9juOkFXXD9de/nvdU4+dIx//adf1G9AekRCpNeDZ15I9JpGpl0jDjaHP&#10;DP3AftNwdrHgsi64bD0vrja8LEavG4ZO0AUMpeRderHAHNcBlTCG6SyI2qUSevmqrVnyE6n1Wiml&#10;3jfiLglZOX17dmGb2N1OFQsiz6NS3/Eiam9KpH2IpWt4mJmT/SLOJfALYI/g8jD4eUIUtge6xziu&#10;rc4LLYkHVwlZYil5iAueJcRlRkyXM0FEySoyiHmSjLHvtOmdw9GL3zQ0F3610Xx88OyvvVPai39o&#10;aM8dWGpCk2AiaDjbWRXCJYM2wzLDXhjIWKritU1JpUdkLrXljL5E5DeDvOUqpGugL0J6qWxfgeRI&#10;p7MJ0i5k3HiQtozp7PJ7bTnzuoQqS7tsI9HWeS6lOnHqKk12bF23tF7nCtYru/2k+Dh7HPdxl4SR&#10;S2ZETEimaAaTgeTG/to51yvnrOGstlzOzoXeuXCU2T8eaHI8Hhoai9h8ulh0SW7e0JBQWZGTufuZ&#10;Fxpb/K3jwf/Obc3XzzSJb/yuZ07/LM+YwUzoM07gO74D3v/0huahc0cbGX6oyd3BsJY/0e0fPqZs&#10;cFsivsQJo4wKIbggRlRH33rqhW6TOL9oePOi5bnWubY55tpqw9HCWbXQdzCoxqSu5GQVXCONnkpa&#10;fUroUNTfwLTVbFtffw3wtM2pj9sgSzsh9DF5O1ZdXQxzq7prnDYkVSVyzSXCV17CZR/3i2R7DM9P&#10;gD8E6WwY6eQLheyNUML7NiRMGopuCXMWd40VUM12b8AtxXhNdTxJ8XYRzBfijX7zmcXhP7198Z3/&#10;L4dXv65d7L9VvCsp+lgIiJcpZxRJdTJYerSmLXtyO0REzhBuf9IXg5ieiLLX4LdweQn0ShB4einc&#10;0/RlkGs4K1QcoQn1txcFOLEA7NiU+elGEkM0IudKqrpD+IxXomrW6tW/m8M7dQTvyUtfUum4lPR/&#10;HDlZJfPtgiFmtTgJx1xoDBaD0A2AZPZMeNQ6Hu1bLvSJvd5oNxvaIdOVOvmQ4nPe9Yz/brbyRnGX&#10;AZUOPHtuBhnk4CZ5+Tfybf2bzcKurk351v/2mXt+pGe8vjGn3Gecig984DJkZfDmsnj+77Rdfddy&#10;cfSQWhtNOrqJNLcINXtZW7BzsYDNEWDjCNImVouG41a4qgNXk3GVnluSud0YVvRtlgRPZWhZ49VX&#10;JerLNQWvztjMLdVABu7+cT6d6l1OMZwRxsjdT9yxq3tOpQSgDEi81rJPlhrhZ1wSJvtkO0/2yxgX&#10;cX8ErNzyI6Xm3iK2RGyB2QJYgnXxpngDfYLDDm4JclPQYw+xuUSPcq8NDYOLOYO4S3s1t3b4fU3X&#10;/f18O/0v6/bMV7gt3b0MI7fiAReFaHThMWTlrMHZDba/wtvam70l9IjWV7jfAD8sEfmzZe73SzEq&#10;VG6C3EKIPvwkWiJfo3GjtW3PdkfG3YrgLOr0UePeptm3Nq1bbcQ2gpdtWvyU626eT6mUQyr2wC5E&#10;1qPslSZrKpn8rgOlru4sDM4OcCYrZ1056w3nB2V/lWnWRmMxgE7cSUjxxbHIZI3De0BVxiWxyxol&#10;udLisrwy5Pavu+jfkt5f9pXwnj/22VM/wzNmTDET+oy74v3vf4KkTtvpQ7lff1vqjv9YIj/VOiIy&#10;yCCJgZZBBPMsoVyO1LRJmf64TY4jmsitsuoSx41wnOBIM1fTwMoHDmXgSI11E9bmfRtjxkvmPaJ3&#10;iST0SEZs0+P+Sh/nbZi9rbdK9BaPXjBl+5Ycdo9nJcVOaaWj1Pqz1EVMw0BiiFa/WBiI4tLQ0zHI&#10;AmOJ+SXc3gDDW8GeBLsYpG7Vx34ZojpbRBbBiuhg3cLtBrmhyG3FB0HNaZyY4a7EVHpxVFe+3Ft/&#10;drnfPHt4Nf/H67xYirQxPCdLhOYSegEakIXBgcHZHj/Y4ItN+LLLhugRL+1degx+G/w6yIugL4B+&#10;FtJnQK+g1Eh+FaNCS6bFpUclatedGY1lkocsT80iEi8mMDhoruKz7ZWNa7Vt7VIv4rj4xE2SLTJe&#10;OrFpyr0sLoG2kislfT9NjpQoPZV9kjutQ4uyRDkw5SDDXhb2+/Bjb4oHv1IfI2NiQD2j5qgr5rEQ&#10;FMVFS8eANahkHO1Fzv4S1v2ApeU/sLy+6Rjvec9M5jNeHWZCn/GK+KEfepLHHzri+qeaM6uz/vXJ&#10;N/9DYvNlyqBZwrE6S8ZlwD1J9JeXdLRsO4ArrbsqWSEnwZKSG2HdOJsER61zWzOHkjnyzEacHqMX&#10;J2uYqdWIvZJyNUOJbadNT5OtUh1OMHdZCFSS1ppS91F8V21NSmk7ovSSEs9RX4iIXATXxFBa8Qwl&#10;S9SrM0qvsT3eryXuj0P/FtyfBHsU/BHI54tYbg98H/KS6jAnlvC+gVULN1q4lZB1GdE6VOIzcon6&#10;VI3FYvDFwv327bXmvI+TgrSyiLgWHZ5HO/3SkLMZP7vGl2toh5KuXoVKvbwTrjeB62BXIX0a9DNR&#10;L9cXEL0+RtkqA40NtJ5ZuNF6Lp7kjuZMsjKFTIw2C53FbBfxUKannIPkqdF0vP+Nbwk9FULXUSzn&#10;5Xrr+M2WbPrp2y7VpoK0WHRIIfEtwSevCwfoEFqDhQmLAboMTXaS1Zq+lMdFfTy5hZ0vGm14eKxK&#10;pTRWKkhxHYzMR+p9WP4jleX3XLnx3M+fOXh43S3O8y3f8vHX/o92xusWM6HPuCd+5ef2+S1fcSQf&#10;+hC6OXrj70SP//zgq69pdZVgcBEVo8VoI0b3HpPa6TupFNa0tUSblBVCTRrk3jfC0AiDOhtxNuoM&#10;OIMbPV6idec4WRB4JfKRsHc/zmOlfVInj/RqZA6iPc53FgkmxPOWxUMv9Ry8pGiVQSMDPqgwKGSJ&#10;CWteJpUZCZfEkBqG6mkvib6UDbIqmQPML2F+GezNYG+H/inIZyEfEL3tC8J7tTjQ5QZZLZDbLX4r&#10;4UdSzM6cFLIDDMPDiYWUQjGeDdyLQ52ZhItqE3nhjmil3+vRs4YdrGGxxtvqBHeMpuMYZOIDLtci&#10;Muez0H4M0qdAbiCsEVkhkklqJDJt7lmasTRjf8g0g5M8o4WsE5G+3jNh35S9Yn2qbjS5p/YPTGfn&#10;LU1GQhePoUGjHPKUb7Nm9CCIhcIWRXjnxULoRJSuEzKv9XQ1IZWFRyqEHwvKbaRfyV3JeI7uBxEh&#10;8u7iRo6RqqiLKIN1YpZeUun+zvIo/cBxOvps7z1H61uzR/uM14xZFDfjnvgtX3HERz6CP/H4fv7U&#10;Jw7/ld3a+2O+L9/ee/qDKusnk+RWJbmLiTI4RCNa9jpHK77pUmHeGjR52S4ZfMg0vUQNXSCLT9Lt&#10;ShaPRYJ4GG9MyHysQ8KpX+pjn7Jv749at5Xe8pgSVxcfg5aMgECvYXkyAL0HufdljsomGRvgqMls&#10;VDF1NpLxpsHVw9dbJFT72qBkMjEvXmRFlisgG5wO/CIuB4VNNOrn0hC92gI0wS6twcJj9OrgYc4m&#10;YGVwjIjgHmoDy+VxQAyiqW9SERZWj5suhxBuESp3T9PBKTlevQ8IK5zrIC+VuvlnQJ8DNlFfLkNK&#10;khuNDyxsYM8yTc64DaTsUXsehM5hYco5hGVWDrKwN0iJiqU4svl2WBqMWYhq1uvmWwIujO87pE14&#10;udcV3/jZ8PH9GBcHk9+pRC7l7Yfo+3eP61kXGFI+XVVIh5dz346NFcmuAq5DROSuiLWIqrtyG0k/&#10;T7/4/uVnLvxYvnS42WOf9/zRuS1txueHmdBn3BPbAPeIH/kbl5CGjx9szvzl2776V7ntvmVoNl/d&#10;6OYhPJNi0KcUFbEbpdFs/KKVUT0METRlZRyqFe1ExSFdfTelXh7U2C6Zb7+vt+nVu76W8auXUKvL&#10;1vJ0fLRH1G4S5xYp9BKtq9AnYa2wVmMjzq3k3BbnWAZuqbDqnKHz6LVHkZRQjKyJ7ILQoKKoOOhN&#10;BrmCy3MxnEX6EB/QsZ3cVuxrVfCUkcaQpY6DwcgSg8KcmNkuVt7uUUoWr93ZOulVLWEDtA6d4c2A&#10;p1IrL45+wWw5om+uo/oClp4NQtcrIIel1yBFVO4bGnE6G9i3zN6mp+kHGncuDMLDvXK5jxr0wmF/&#10;cNpsdINHl4TXkoeN51wjZIAh+VYHUb3ty3WNxcz29cZLn9j+nvgk1LemfrynYni54+9C4777mUvl&#10;LZJK/l7n16sXiWQR+nl5FSKorEyaj9rQ/H3Qv//MZ5776GN7g126epl3P/3Ru5zvjBn3xpxyn/Ga&#10;8cH3v5WhvUlz5kq6cePJx1X1GzSt/0inw29NPrQmx8HPO/Xt6EQOyEg1AFbtX2u0XX6K3NmMJFAM&#10;QWTbf1yOpZPIaIppFC/Tj7xP7p8Qup54nJf561ac2SwpQ5JIuwv0STlSuNHAleRc0czt5BwtoG8E&#10;Tw2WGnIK45xeIdMxaMdaEr1ewO1JyG9F8lN4/yTkIpbzBrE93CNil7xAVh2yabAbgt8WOBJ0LdHG&#10;VdrQrISQlfiCGL30d8loNc8+cGZAzq1hMeCLFaQN43hRXSPcQLiF8CKk3yCnj0f9XF4GjguZO62s&#10;WPpAi7EcBvb6Dct1z5nBeXhoeDgnLq+EixtYDNHCJh5DTWIirJWF1FYNXrvqImKeGP5Mrnts0PHK&#10;7pC65ju/5UqW4jSITzocZLq93ramNieMgUlecwE2LqRcIo0gvif43jB4+g2k+Qeamx958bp9suuO&#10;jnNec+3aIU8/feopzZjxqjET+ozPCx/8IKxWZzFr8WGfvbx8my827zUOv17T6u3Z+lYoJibSg/bS&#10;10i6Ro8WirXkWlLppQ5eeqXDtSv23SJC+ZH4S2o0fuQYqhGrgekjRsh0S/3yLsfZRvoyCuBO/hMJ&#10;B7taCojfhyT0jbBplJvLxBU1XsprnmszN/bDOc9VEVWGshjINAzastGWXg7Ifo7sb4T8dujfEgr4&#10;/EgMX/EFMVmuRXyJ9B2+UexmAzcVjkBXunU+K6ng8XX5NtJ1iwjSGyLFfgCc7eH8OowE2qJq122L&#10;GhwjvAz6KUi/hje/Afo8yDH4QAjlMwuO2aencVhsMmeP11zcZJ4w5Q3HLed74WADyz4GmmxL3/F+&#10;W8nnuGxT6Vul+MlPoJ+4rifC67rXyRT8dKcTH6vpZ2LcXLNCZVEk3iJ1voEU41kB8R6hJ+GOh0Ww&#10;uWENbro3MJz52FLbf+pD+t/5x898+PB3PJw355Ycrpzvmp3fZjwgzCn3GZ8X3v1ugFsA/N33XwLr&#10;P5Gu2l9anzv4R502fxDNv8dk/RaRfICriHV0unFzFzzhNIgMHtNFLMageLVShXAjG2PlyTMHC0wD&#10;tODw0lJWt+2c7Ri77eqimKR1J8ervmQ75E8ZIMPWzsZzZArEnWRO1zvdBvaXDRebPZZmfHK14SqZ&#10;3HmZzS1hICKOeyZ5E4IzjnGuYXoV0mWwFdhAOMjleEYvqfdStJXWwwJeivmKlGy9lJryJFIdB5TU&#10;RYtQ6ugeKfdUMsIubEeTVhebjLMKH/Z0rXjQrqmLK+iLyM0Q3yC90K2Ni73yZFYe7+HCxtnrPYxW&#10;zMdUd2NbQyCZkKmMU9JOxhzbmHhczXFnZmYbrcuJrT6WW3YfUom7iBKmw30IeV4Mh8moZhe0+OlH&#10;7kbEXBBx6yB3YprXqL7suf3XsPhnau2P+97wMV4+OuY3XeDgF17i2z7EjBkPFDOhz7hv/KHv+Dgf&#10;/J6nePxLj4+/6ve9/FMf+sBTv5oX6UPmfA1N/7sx+81Y81gyVfWNI+aivbiJuMcAyqjZjlVsiRSq&#10;nfiirox7Z9QVX9W28/dp8LEAOzneafuccp+I4h4DU+rwFsfpsoT/CtCp0ebMsks0i0U5zIorZIY2&#10;IaahSE9Rb1XLoANCg8gRItdwvVYGmVwCbyLKrOFqcU4jgTSynRA7lhVk59zrWzXdOiYwVJDk4+O3&#10;72G51XGvsiLMYq7HjdvlKFZSzU6itJmZs+yNSxt4fEg80SsXNsZeb3RlAmvaKWtbEZ1Nsyd15vjk&#10;GglsV2zbWvlWNzEpz0wucbgU3PlpcJNTJ65qLIwmwopC6FJaImUYnyLq6j1IFqMRs25wW76Q0vKZ&#10;wewXGpOfEfQXrl5bfvr82c1aN0p6ouPdf/LFO594xowHgJnQZzwQvPu7nsUdPvKL5/zJtx1d/ewn&#10;Fz91pu9++UrX/Mhet/hPBtZfk6X5z0jNO0VXCyxmUItbidKzqHv9+vWQx5UIsBq4j5gQ1uTbW+/K&#10;4qcT9PRwuw6wp0WGJX0rpS+91vHdy1Q4Kb3LTuuGZOfyILDfMYix2qy5JdvFgqqT3MiSUR9wekQO&#10;Eb0KejVIXR7BZclIWEUs5kX5boWM0SC2ie5wS+TlHMcE9ZiOj6jcG4+x8EJ5Dpu89BqlH5cFxlVi&#10;DOohUS/JKDkm0Xv0ZDeDcXZtPD60PLlRLh/DQe80g9MapS1tchXd2F1uRCbhjnd/zDZMr+XUcf90&#10;qI/ZFi8i9ZLPmSz+qj7OidIGWt5jA80o7m0pxZsrRhKXRlwaJC3dXa7lQX9ZcvvzYsufSX3+sK+P&#10;X/qNq1ePHr38yLDXNdy41fG+98095TO+sJgJfcYDQ3wx3gTgH77/CY6SH+2Rnskv3n6m+6mXf7T5&#10;r976Nluuf9e6X35lzv2XiQ5vR/KBySq8QRARs5AWuYnpKGN2EZsGcOOv5X4A0g7t3xml3nnCuz9l&#10;hx3uEr2by9i37qWnHhlFaCZRU03mpPXAZRo20nHoxjM+MCwaBhxSRkWLBWqPi6Ao7kegt3C9AXIb&#10;ODcpgEcYa0oEpGLh/ZoMkuBDnJj4bl4jWKymmKtl7ol0e42MJ4uOeN4MHIPcivORY6AvieiMRtc9&#10;yY02G/u98NCgPDYIl9fG2TU0E8F89WmHqE+L2CmpkOmCrYbkNSgPB5gdEobdBYBsf2jpQyvJBq/v&#10;gkwfEzn4uG6eRd2o8+Gj8zJGA4qqiUoWb271rs9j6dNds/ezecPPXd5f/NKN4+OXch7IZhwOmUt7&#10;e7xw5cVZ7Dbj3xpmQp/xBcHv/47npfjhbgAAIABJREFUxt8/+E2g77iY7cWbv746u//rVz+y93cv&#10;fMWtJ7DFO4eBL6E5+5vcNm8m5TcKm8tJ7azCUsXUsRKE2xiK1+xsyRpTN+rdJnScvn2HSGpGdbzr&#10;9JIsUiq9dVSrOKIeVWbTEHZZGSQzqNH1A4+uOm7qHlf7I26mcHGVHI5qQU4ZYUA9okJjDXKMyRrK&#10;gBYgGNGcMiB87COXJEjSMOg5hR9PeyGuxAooOaI16q9EXlPuUR8P69cV6BqovQpW0uLhy95Yps3O&#10;Qa9clsSF7Cw3GS2rn538ShCyb8+nKCKCussfYcRSiHdbLfdmEsxPkuk6OZJsVwTi4f2qVTNQl2te&#10;m+zrykZMHHO3TUZWeHPk1lwz57pIc1NaudVnPkWf/0232Ptsd7x+Lufl1Y888+kbb33qUVv3ifN7&#10;e7zrPXMUPuPfHWZCn/EFx7s/BHANgO/7429n+cR6/eGfs0/+1R944Zmf+N/e/JPPH23OrNrmnHnz&#10;eKPLN8HwlLa8IQ/2xmGw86p+xqQ/I8q+OEtlaBzapJJEUccVBx+0aI7DK7SEdJIMgi/GgB8QkTo+&#10;1S2MTDRU1rn0poetqIwWpBnwso9bG7Pcm8E1BzcOPkj2RUTEEpO5smXafuDRvuUNtHxs2HC8qINd&#10;oNarFaPByb5B5ZBejggyZayd76Scq3epOjSCp0LyI2fdWTKoUalvR5khaXyh8bg6znVM85fRbqyJ&#10;9Hs1ZImxptXCtTFjORgXzLnscNAHyYsn1BR1LT7vjnvrYJGiRxnUcBHxIGX33KwQPXJn49mPVZpj&#10;M1ljbBxdJZXei9kgoqZCVuhdZEjKICJDJE2kJw+33aPwLWpiRhakH8yPxaWXxGAWPXoi0mdPt8Xk&#10;potdTZau55Wt9rvlaj0s+tvcPnr++RdWb3zkou23+9w+usWlg/P8m2dfmKPwGf9eYCb0Gf9W8b7v&#10;30Yw7/mGC/5jP3tr9eVfvlh9+Ff7K3/lr1775Ac/yM8AaW/vieaFF3SpazvoLF9oDvb2kbznyHLh&#10;tuhV9jXbMimN4Z2bLPPAQXbpUE1mnsRJ2bxtnHOutODqLg2CikjXpLQvSVvIrdmQcFOQ1DMsxH3h&#10;4vuefAG5w731pMk1q7kjJJKJM5ROeFdSM7iZRvApRmOJQYMkz26Mx5LyKTduOSOh15xDcLEhvgZu&#10;oxyTq01ZVfuPWgGPKXYSjeeuGjbhJYKvkoNYB+zWpqNZXXaMyn30PI37xUMQ51IN1ouDjfREj7WV&#10;6WmRalczUjYW2TjvcHYQloOhFtasTTm01uMT6XrBwDrcl0eZ9PFs/quN+K8rzTNN0hcHT8cJX/dr&#10;3ZD9OG9s7U27Mvre83FOKtao2mpP/GAl3h+I7x2pr8/GO3V+JX5jedWoXWFPwcOH+DPAwQHGR+Ha&#10;49tczDuex1/6UvyjH8Xf8PBFWzZC2yQ25piuGY57zpw5y6dfvMbTT197wP8yZsy4f8yEPuPfGX7o&#10;R6/v/P1N34T/9E+Tv+qrlvnwcLVZtsujfuNXvZHP+BD14oTTS0TNSFi2wlawBiFYe/RjPf/lX7sh&#10;//PTyJt4c/fOLx3k5Wsm1/aznO8vaLvIsrp+3HJumfx4SNmypsYlJRfJuVEbFoP0ZzO6b4nzKumc&#10;srjY5/wO0urLleEdQn+2ydJkBaNBBkVLBJtdSBiNA9mR5Bx4w5msXB+gT8W2tUxwNQhfPcm49LgM&#10;JTou4qwalXuQdrR1KbUVTWovnUad2k+TcBNRvFTxtgpS1fqjyn27K+O2XMi8DBmpaXnbtU/tgANp&#10;WGShzeHoF8kAi+y2N4T5X7wmT03udfl8Pm6/v3V+9Fzi+UMdbqFONsJdzxQRj+ubFGzAxRBJgDGo&#10;0/bCpoVuA+vO0T7mAxy1x7S3F/R7awAWt+BqC+eA9dWYXtseQ78HZ47hyiOwfhYefhg+89K1Oeqe&#10;8R8cZkKf8e8NPlT6cr/3e1fA6r6O5cBPfjX+5R/Z95d/1+3VlStL5MDZ7zuGZg0rRfdb8mqgDB4D&#10;h2yRSjZxcI2o1wsL9sdcPLq2uLl45KncLH5n0wxfu2H1tbB5VKRXFSVh7qiIK+qZVI/TG2dy4nxW&#10;XhwGcrtVxgNj13WQZo/oGtUBM5swbRF4VQFb8WMf549oROEuMmHm3fdklPQraNIgWvXJ/dMHRK88&#10;Euc0LjDK3gIknMadxnL41HhiMRhNGRgTMoFi4UsLCOprsjXe5/1/revln3lo88K/PFqcX/fWckDD&#10;N3zblfu69jNmvF4xE/qML0oIwE8CHMGHjh7IMf/x98E6HaxX68NPPPP84ae+9E0P//Oc9/+lJ/2T&#10;KR395qTh4C2ElWnwZiFgdzpzzrjQ5ZitUsVioZYv6XAiQt+muAcilK/94aXOjY4kLtWXfTxGHV9y&#10;JyIy395cTmH+nQcUMtchfjJQFxZKOL5FWt3pqGNQDbJTG8Rqa2G4qkUfveX2ulvzof/mO1/48Z99&#10;78L57Td41zxdbMaM+8LphsYzZsy4A+96H3zjf3/IM1cP+cwnF8O7v+2lFzbC/+mb9keNdGyOk7sy&#10;YCbjMcyUMmWdxow9STF2xbe0OwbU4hEFSx91axm26XZO/ixp7yqO22k1uwtJT++Tasly0j3vNDhj&#10;hC6l9l1JvfSfJ3MaD3FgPQ0XwdTDYc8T4JhscDI26Cell3/2Y3/qgv+nH1jPZD5jxgPAHKHPmPEa&#10;EbXVNX/8v+787I9dOVr9vod/Oef2hni/F+r6hEhmEI/pW26YxBCSPRc60xCTe2jFbWTUHI5xGKo9&#10;2WvTeQnl6yz32rSndU64jKsD3/4yavq3/dZeHM+gGtVsSX5L9tEjVs6pFtfH5xdQLYYyjoqVtjuP&#10;Ljp3sFx8+bee7CCIurtnNxcHfW7TtC8991a9Sy5hxowZrxVzhD5jxueJ/7zdkL/yUm72u2fbtLwl&#10;brj2SMwRwyR64zUHL7bmLAcj5ciaR7OaRre1A1IV4I7Qx+zsmlofW9FKPX/sxI+xofU/9cnx7gjW&#10;lXG0HHFMYWKfOpL7JL0/OrDI9vmJ2n9TLF+dTAI6h+SG1BY7r8+RERlKqcDAG1Pa6347r9xmOp8x&#10;40FhJvQZMz5PvPtDII8tadw2IUtPxdNkKl4LhN+Y0BQzlPCEP8m4NVddeuXHyP0uafRTU+VbD7TR&#10;Ta20lr9yan3i0LNrAzN5Ht9G7ic2qQgqOrbN11b37Rn5+JeHbm9IqiZ3G1c+Y8aM14yZ0GfMuA+o&#10;CLRpo5LWKkncd8lcIsaOlm8TGnTsD3e3kWS1Bt1eHOSwULGfytrb6PfU+6apc5dT77tjS5mzuqt3&#10;n4b5J1P0AXFHPV5XE32EEaEXM56tb7uXp3BCKhi+finNEfqMGQ8Kcw19xoz7QgLIiPZ4metNCMLC&#10;b5SSEi/uapU4XbYRswjhWlea18SL+rwI33ZC61cg81P530/c72MQXhX2TIe31KyBjg/YkngNv9me&#10;Uk3CJ8qUcMtB5vX++hJEcJHwmTdHHF8u1C8+umZiITBjxoz7wByhz5hxX1B0UBPRQcpgFojK8Zj6&#10;LqRZI1Y3w6yatNT9fcetDaxE8DbZ755y9AcPmdTTJwQ/auV814W2CvLqffEuaKjcvfbL4e5ut4Cv&#10;+4aXZyqfMeMBYSb0GTPuA+7KoGrZZchj2TuEZ1ong4qTcEwsetMLZ+tO3XqSpHdHrRzMtwuDk6Xt&#10;2FbtYe1ulfbTTnobiU9q22ViCyGeq3dPz7HOKC8jampTu28JPR4tJ0Lu+kZY8YAHVbdlf+vfwQpl&#10;xowvXsyEPmPGfSAHqeUNbLKqS/FZjxauULq7QINhklGN9HSIxqRwf1ijRhwsZbKpoSaopy2pjhF8&#10;QVWeVae4rYlb+Kb7yRuxozuYIWZj8K0eCnn1BqFONPMTqvg4Z7GivkfG9UaUE+I4IYoXPBXDnDL8&#10;RSTHr2KID95v7uVqM2PGjNeCuYY+Y8Z9wAbI4iKSpE45PenSdposbYfJ7lIOf9UN2rX8LZOHTOrz&#10;u0r1VzjEac8nJ399lRx8crcyaxbKuiOp7S3vMet1xowZrwlzhD5jxn3AMzFZ1KRavk3kYlOMyeqR&#10;GEPpvqsrH4972sY7nrz+rybrX80J323Hrdhu2263K8bbLkZ822t+4hjufudpV3V71RJE0D6T+YwZ&#10;Dxgzoc+YcR9wE1TVBMnRjnV3Wp14thVuq07nY/Gd6Q7ud1kbnNyvHvDVULqfzuiVqLel9dOj+q0q&#10;fiuVmwrkRxHfKacyXXrYK71RM2bM+Lwwp9xnzLgPmCgDjsoYgp7o5T4lxf4q8aof43f8cu8D3fPg&#10;d+4wXY64W1jB3jXiP3GkaU0eQSV842bMmPHgMEfoM2bcB1wEkWRiDGHyplsCd0INXn63iWC9RtTb&#10;DvWtl5qPinPZpdWTK4MTKffqBre72ynMXcXp0/r6qGgvt1HFvj1nL+cWN982s3lN1J9O0dszKLPn&#10;xN2Q3CadOX3GjAeImdBnzLhPqKqJyYCDqUY5PWaMFULXMg88VOpBjIpIUYu7lFR9MHL4mzfgqZBu&#10;XQWUwSt1W8l7jwNQnLJqqDXrSQTtlLp3gUwWCw7isnObWsiGd/zWxx2qBU4ZLoNgHmY4NfMvhMf8&#10;eC44IqH6N3cw7zfrWeU+Y8aDxEzoM2bcF4yc10GlUmPaqYv5aTi9hn36/bK98xXN2F9lSXp6iDse&#10;MqnyT9XtItN77vL0uyq3OxxnJ/fKicTDjBkzHgxmQp8x4z7gpRIswujlejr1CTvB9qmKs7onJ37h&#10;BKlvRXQ13h8FdPcqak+f36syzUexm9VjTk7PbXpi91YEnE7/W6vbWQ03Y8YXBjOhz5hxH9BaIvfT&#10;pN0n4+5pGrqmok9/TG1pkxMEDIxz0ceBKnUhcU+mnBJtDZNlu0ioxz61Pdzj0a/A5+N6RSb1+d1X&#10;tW3eS3O6fcaMB42Z0GfMuA+oQ9eJi4h/YSLPndz3Xe4/kaI/iZPU+QUNkU8c/JSoXATEdQ7UZ8x4&#10;wJgJfcaM+4C7wDEM7pJFxsFk2+EsfuIGIo7IpL3thOAsdG/baH7yZJPf73pG4zHudHkrKO1md3V+&#10;O83aziRk9CWlfwcbT6X9RYDn4wSX2EURBMcQMUEPF1+gNdCMGa9TzH3oM2bcB3KGDZBULIuTPKzV&#10;MyEMMynULrXebmOyOxThwXhiUpbXhQEroZ8QsVU7d/FtG/jYZjZpfKNMfnML8h3nkjvh4z4uPLaV&#10;gqpQn+wYJJ4VTBG3bXq/nMMdEfi2jw0kzlHLukZLzd5RTNCumwl9xowHiTlCnzHjPpDLzxNCbu6V&#10;165jR6kEffIRp9aqPw95+L0E9yf3+zxw72r4nTu4zxPQZ8x40JgJfcaMBwFH7kiRUyl4m+KeErdw&#10;57bX8oTb54i4dyfCvuvupxW1X81TTTzed6av3fl66oPctyK4rWHNPZ5rxowZnzdmQp8x4wHglXiq&#10;NJbt1MSlmLloGVYik33vfaSa1fYdjxmmqvhXJOniTyeyI3B/xWcu+0mt7584rZOTXXcqBSLFbGbG&#10;jBlfSMyEPmPGA8BrMUsZU+w++fu1Rq6vNpX+ao/zmuAjid/zgLvda3OQPmPGFxAzoc+Y8QDgbgJb&#10;p/OpO/s0Ao/aeYTVp0nCpEbyJdSWauEKY119nNBWt00K7q+eLGU0pdk5+Cs1mnttfa/Cvekz3pFc&#10;3z2/KuCLFy2S0O743By0z5jxADGr3GfMeAAQdcQNLcpwF8PRkffUQS1U8OqR6raxnctxiZYwLVti&#10;eko8pjq4TevQdTHgFscSKdtegdF9PHaR8p20kpVQ4Zc+NUapOgomQeReFxsS7XdmhG+9htLerZyl&#10;FNGfl0jex+NJAvDmuLOZ0GfMeICYI/QZMx4Aohw9Ear5Hcnn7X1s4+NAkN1pWfvdY5zWJ3YCJw8x&#10;+VtO+e30s+NEmH36Q/yOu/xuu+4c6FWW7WfMmPEaMRP6jBn3gdH6Nd/p41Zj3C220rfJnLKSnr9z&#10;kqgTk8l85+H3CGondztj5n4U0t0bJ3eSU4n9bn7tpWgwHktkqnSfHG5m9BkzHjhmQp8x4z6gKnSd&#10;+l0M0E/Q3ramHoNRDHWP26hYl0m92Se3+vC7M+H2uWS6cfLc08eW5zvtcGP/W3Wr26XveppSzGtO&#10;3y6IbMe9btXxEv19OoveZ8x40JgJfcaM+0CQFri/sk79ZOpccMQdlVgUaGkFu3sZ/F4h7Z094q/p&#10;4afsuJN1l7vtddrfk7LA3U7HZ0KfMeNBYxbFzZhxH4ipaE0W8WH8Gw95W1GEjw6up5Ct4KgbKkVE&#10;hqPi2NggbiFWm0bnU5aV6ZHqPrLTUiaAF595nyjm/cQ+lP3G17ZzuhFdl5lrIdvzLWdr2WMb3VNa&#10;2xQwpvxdn3a1mq1fZ8x4kJgJfcaM+0CQ4iaryqYo4zDJmDc4FuTu2329cLMXI/QQz1mYzGgVyxlb&#10;o/RK6hlsUpV32DFTdylZfyknJePjXUI/75P9zR2xLatXpfwobC+N5l7UfV7S7yrQuNNiNDiJsiih&#10;ZBtQ1AyxOp5GEQk9wXQ9oiBnvxAXZMaM1zHmlPuMGfcByXn7+3Q7u4H0qY+td50SqPqEkOuW14ZX&#10;maI/dcsXVrHmGOYmzIw+Y8YDxUzoM2bcBxqgWbu43EODvhV+jyjxM6cS6B2SdDn94LsOLic33h0n&#10;d99xhKm95q/u4ffc55RTMwduvYqDzJgx41VjJvQZM+4DorBciCOGYdtauZ/8pxVsaWY7irCxpl11&#10;5H4KWRaiHZXmtU49qslrtr0YvziATgR7lBnsxCzTnY75yXOwPe491wT3aIevr61qCqYLklDDm67a&#10;uYY+Y8aDxEzoM2bcB0ycVXOSmF5JEv5aOWzbina3qPjuqvhtut7H6PvzwYlnkFD3Ty1qX/VhfMe4&#10;dsaMGQ8Qsyhuxoz7gJnTr11SZ/8/e28abclRnYl+e0dknvlOVbdmCQ2lGSEJIRBCyGKSEIPMYIHB&#10;dLfbbhu7/brt1+3pdbetAvfj0Z6WR3phGw+4YRnJxjYC09AMwoBBgIQESCBUmkuqUt2a73DOyczY&#10;3/uRmWe691bdGmSW0fm0js6tk5kROyIjYo+xo9hZrb3ANhapZXrhbVL8MsrvJc/rbj0dvP//UuOX&#10;UvMuo90L7RfMA+r6Eewc0PIH5XWObGMf3bM+uNVs1G9fSANlATqwZx79S8Mb3gbD8oq0seXRcCcp&#10;XowxxhgrY8zQxxjjJGA0VA2aifk8XZzmEem9bWfsMesAwMqc5yWDFQFFEUQR2M/zTuTs2GDFbyXX&#10;LCPTB7LMMTfHlww+h4K0XpIXmqGfICY3zfdM+EN+eOv/piiYuwfo8o+UUfdFqlohqAKTghqRvI3I&#10;68tFGy3aLXBF1LsKJYrGudzHGONUYmxyH2OMk4DAkHgT9o47zxnmYBY26Smk/XPYRndwY+j/g/u5&#10;j+qlHnlulLajYVALH9hQPqKx98so6SwOjRmqRdFLXjtoASjaUO6PH+iS/HvhqASOMcYYx4mxhj7G&#10;GCcBOhYW5FwbXuYvp/QZ5aCluTi5jMXvpJQpYQoNXgee6ZU2XPdR/jV0ZShivtTCOfRZvezREPgB&#10;DZ99+vqCiubugGJPPMlCoBljjDGebowZ+hhjnAREAOcotoK1q9DVASBn2Cy02F4gWZ+Z948lLRl5&#10;7p8n0cvedsyNaT0z/8D9NnjoS6mNDzBz6fv5y3L7280kD+MvBYtCIBFKcfZrn/6AMpu99qLb+yVa&#10;j6w8kI4QGtPK4jg2bowxTiHGJvcxxjgJRP3AsIJzrrTBO/ebE32mmJuitf/v0e9B0/wKuWWOygmP&#10;Gnw+yNSXnwe3rFwO01R+lIBYcU5c4bonBbQyAl5Hnu1DRQiny4+XG2OMMU4KY4Y+xhgnAUeiZj44&#10;LQ5QLQPeCpO0FEFs0mOepRau0KHY8PL3AtQh3zuAZbN1YFNa/7C3nvI9vG0NIEQM0qMBoJYaet8E&#10;P3pauZR76nvxAIDQgXSFywAIQmQwBASYGESsvLHYFj8YO6CFjGKopuPda2OMcSoxNrmPMcZJIKKD&#10;oRPUSSokLDRgOAJC4UyhzEAYxOVMPIiHIQMk5/8OBAIQwSHTKD/xBAStBkDgYAhCWGkm1wGGG5hH&#10;wUuAwOBCzkdNclP9qJJexp/DHAIFJvlBMIoMGUpmnwIMgOXXAECkAoGDSAYxgTAGaYAp8iNlPDIa&#10;ugBSZ6ASgrSIfHcgY6hmxZ69FuDm4QWMq0c/oW6MMcY4PowZ+hhjnAQqi0uw+kwnkf0HTUhSRagQ&#10;kEFMTBTCCLQYAR6JAhmk0FI9AA9hBEePQMJoMAKBigCf71EH0MsA1zsf3XIl2AxiIWfHWri8e9vS&#10;hk3oJJEJmd/Tgc9SuK5CJIYhgWkGSCZACjVSQZgz0CtUGgAnQHagbOf30aGS1llJMlSSDGYBAQ6k&#10;hzCBZ1rE9wWAAQ4RHCOINQyqiwdDEjDGGGOcMoxN7mOMcRKIUsPE4/e3zWwXHUxcu9jEJYBkMM1A&#10;MUJJ08DMJzSXFZlhhDAHoUIN0Hx/N51F9GmNGmLmDNJRTCkhPyFNGCAMIPPT3MpUrrllvDTx903o&#10;hacb3gKjkIEIIEhNjUZlV10hNFjxycsWEj5LIEmXmngiazHKHGpJBjVHT0+FInPEUtxl4rpUSUG3&#10;SGgCTwdnMRwUCgeVFOqPQKBdZfXBbndd53v79sYY4/sLY4Y+xhgngcqR/ZjbPJM5RjtptSMSdcS5&#10;DE4UKlWqeIpLQD0MdUfg0YEPBqWHg0DEKGIELGfaFsGsDmctVNI6fBJRMoFkAoWjo1BJaggUGhU0&#10;bzQpkqYrHR1BBys+NEczNaOSAD2QxfBtQi1LoWkGpKQl0JDBZUY1kjSkEAD1MGHRfMsqi5HFFnzG&#10;tm9DQgyA7MYJ5isJMucYW2O+ljXnlD4Rp4ATiAgBR5E6UDFYJQSR+Mswf/vWrYe6d9wxMza7jzHG&#10;KcLY5D7GGCeBl+wAPvj/AXD1u1HTL4q2X6skMiRwrAPiYK4LESeRTSauE++NQjZVQbdhlu/TNhJU&#10;RQJFQAXV0JRKNtXtJk0LiKq5yVuQx7RZnvUVRGRBailFUwKJshucKB0U7O0sL7zvLE5ZB5Eh4qJp&#10;58C3Kl33T7aUNtMsvQYVd7p5YSYG0uCQwTF0axm/MlGtfUijetMlUy9Z4sbnmoYNmRk6mkgsyonO&#10;emst+K9Wg96ade0h68Y3BrZf4yoL6xQmDHUQZpk0D6hV/tGI333w/ge/s379NN74xoPfy9c3xhjf&#10;V3DfawLGGONfOn7oigr8V/csyAXrD1Zjf74FWQ+feueDqM8Ezkuw1sEEU39/WJp/vE/iJ1KNN8BV&#10;ZpIoSNdRMqkKpSXNbLI70Zm9M+qcdgu72+62pDZJ0SmDOjOBQunMRCxIzbhvwlU+X8vinbbQqWVJ&#10;t6lwwuAJUNQ6jNBNPGxJsiQ4dFJ17X0V3/6Cj5P/QVv6XxYnn27V4n2RYjPTblOBireMUdLdV7Ps&#10;HypJeNeTn7/3o4en9n51htV/qqVyXyuJ6lUv6yt0oZW15qYWWx9rduN3yWP7PvonP/LIva95/czd&#10;cRztjyM10Tg4V93nVO9kqPxlFuT36/7xb/m4FvY+NY/bb/9ev70xxvj+wTiF0xhjnCRuuQk4dEEd&#10;T+qSnn3ameewkv6Y+KXrjGGGqsGk9uBSVvnQvi7/+t7GI/MLze1+4cjkRd0J96NHmgs3LMRhJmAi&#10;rUQbH6kkk7dlh6sfevDIaY9tw4Uubc5ekkTxv29ndo352mb1UeQ6nQWvcn+tMvGeKjf+7UTSTffs&#10;7zxnft/C/2PdqVfAT1csOdyNsoN3+5p+wEn0IBgmxbEmCI9lUfOuw3tPP1zb8IDp+cDiS85xm//h&#10;69vg5WpGcq5m3SUmi3c7n3x11/XXH4z+z1/R778TUZzgyDdn9NzL75+JsPTCCpJ6FXzsUPuxb953&#10;032L2/9gHc/7NnDmloD1Lzrktz+xve49ZjvowmeVuZ07dy5tOW0yq9eB2B3Gm970vX5zY4zx/YUx&#10;Qx9jjFOAHTuA6YkpxNUI6qI6Wd1qTtcBPqXXJ+YevW9vsnXKnpiMsddVcDDbhH1Pra+0pjvnx3Fj&#10;a8dre/GAf2DnT3z4iZlf/0G67Vcgw7MQyQbIPBpLDbk0brSudpXKbLrU3Rkdyj4pMzMPNeIpsK1Y&#10;2t9GumCnGWuv8I3qad0jB9vCzmePHJr7enXnWZkmFbgNXfhzu0jSFjKrobs4CdwMNB/YDb/YQXXv&#10;YYgaYAnEOmhvnEFo1XFk+/Y8U82OHVi3eR+qtSVMTR9ABQkQFnBw8x4sNA5i7qI5QIAdnwVmjsyg&#10;EmI0OjUAwJH5BWTdgAMHDmDHju/pqxpjjO9bjBn6GGOcQrz3vVtAelAUFA+qQ7e9gCxLsHR4rsfM&#10;tv/eDYirGXyk8DVFFiLs//JutB9ZwIHbvt0rb+P7P4E0AtIts5i/5jK9/M473Z2XX5617riftQfn&#10;sPdHXgwAmPnDnfl2Me+RdCtYOLhe4+pOs28A2Qe3D5y4Mp7yY4zx/Yrx7B5jjH8JILH5ySfRqdVQ&#10;bbexe8uW1fO77hgIHN8xenE85ccYY4wxxhhjjDHGGGOMMcYYY4wxxhhjjDHGGGOMMcYYY4wxxhhj&#10;jDHGGGOMMcYYY4wxxhhjjDHGGGOMMcZ4ujHew3JM3Fx878BwdxH9PUHv+GekZ4wxxviXj9EzaUaX&#10;4mNd/37GM7ntJ4dxTx0NsxcCc/flB1G/4MtEcxEIHcAFYN9G4J4X5Adbb/stYtd/wvF1545TQOC9&#10;AOYA3H6M+1jcMwfgvhOs60IAswCuxdHbeSrqGsWOY1y/FjltF51kPWvtz1Nd76mi51i4FidO74UF&#10;PcCJCbDHMy5Odbt3nKJyTmWZnwVwbT6RnvsJYuYA0K3kl2IP7KsD97w8v37hvcR9zz7J+nac5POn&#10;uMxtVwK7vpy375LfIbaeAwRfwkEkAAAgAElEQVSXr637Z4A7rsyvze4l5jZgzKrWhnEvjeKG3wOk&#10;Bdn/AHjHuwTX7nCYvVCx0BS0a0V/PQLUNhJ7NxjOeshw602GF3yOWD8HpG3gk//66HXc+EHornnY&#10;XbtPwfG1OyhX/Bx5xlXArSskx77hf0F3nw67+8UCvOMk3/fNlOd9mjzzfuDWn1l++fUfhjy+Gfza&#10;laegrhz+uZtNt7aQ3PbWlW/Y/jpg598JsOMUjeUdlCt/hZi8ADQAS23giz++7C7Z9Dxwz9dOYb2r&#10;04OLfpqoXgrc+fYTLQO67VHYrj87SXpvJiBwL/wVYt1FCE9+CTjyOLDzw0d/7LXvhTyxHbzrpccx&#10;LnbQXfhTDLXLTqLdAK77Y8hTHfCe/afsqGi5ZNa4sQZ88seO88lbgDNTYEIhoQl+607F5ZsdzpoW&#10;zC0qug1BZZb99eVxw1nTJk+tC6g+AoYuEPYCt+84vmrP/0HAzgC+O33K+sCfs2DAY8geuGXtD127&#10;A/AbIIceBr/2G4KbblE8dJZiw15FuyaYnRPMzRK1NtFcIOZmDbdfG3Dl54iZpwCmwMffdqqa8H2J&#10;MUMfxKs+ACADeLgC3bLV085Fpf5siZqnCXQdsqRhoevU+URdc16AA5bOP5m1F78T6tUHsLj/CYfa&#10;ogQgO3Rg1YUoft2tSCzdGCdyVcJQcwAgStDEqUjvDDwjASCUD1IERkKUQAC8RkLdmdXdHUhCwN+/&#10;ZVld7tUfQDBOVIAXdcVNu4BcCibFiSdoy8eAA0AKRq6bJXuz5uI/4dF7F/CV9yx7rHLTx9HN2htc&#10;mr0oZFnVsWgLTVxZ7iCMhBbpzgb+DkW7IziY412q1e90/v4NK/alu+w/IWy65DKYuwDCnq3OqQNQ&#10;1DuIsr6Q0xNg/WvUgJAuiasczKLqk5g7sFeazXnxDpYuDQhqFwK4T6JX/enzodF5BskACiAEKA4n&#10;uG6qARYQ1KE49VSC407sat+F7L4U9/zuiZW7+TeB3Qsa37T9fCTu0kATwAARIuT91Keh/5iDy8ee&#10;kc7IgCSBsR1Xmofaxt3Ikv34+Nvm5Yr/TG6+HPjIKkLXjX8OsFv3IX4R6Tc4p0BRtrOsPwbIYnwL&#10;nYaH27s7X0PnWynu/f0Ta/dNt0A6GdhdPNM593znYhdYVUhGIPSHYzEWYDps69WyXxxAEwgZQtYN&#10;Idwh+9LHeddurFlLvf4WyF6AX4fDy9pTqDTOjKLKxRLXzw7MNjjhDAyVPJm+dEiZp8qcZEsPMenc&#10;m2X6MLrfnJPK9ow6A3z8VWur98KbgPtuFbzuz57lUlwBushBEZQCEzodTTdY9oEJKJJ3TOhfdoAz&#10;Scnoq52P/dDD2PwaYvdHj0lG46aPodvZj2z+IY/axZu8hAuk0ng2RE4XRLPitCFgRLiE5BJV9xO2&#10;h535+0MI34YtPQFER2ABYHZspekU4KyvnQUtemdZNyG3OZU/C4D7L3vwaafpWBifhw4A1+6AVjYB&#10;NJj4Z6nb8ibnp64LxrOFboNZXCMoohHhPIweMCdKM0PctioOCqoPu0g+H9Uq/9B+eOdXdWYmtdfe&#10;Btz22mXVqXg0fXyeSfTOhNxoEObzKxNDjJ4PaZAvKDDIeyAgKS524X9j4cC3XNUfGZh2PZBEHOkZ&#10;1Mo7gPoZZpqXr0VxZD4kRUYdVwAkFyJgIAAXOvegW/8pfOU9D+ba2ojplYrJ6rpnt13630MnW2cq&#10;CkhRF7HMN2YDbSzbVrSTIBSK2Nm7A7PvrNA0AIDbei0qcG/oOPd2c/0KrDgQfLDLhvrTD6Q3t+Ix&#10;EdJZ8IgWnPJJzshd6uOPZov77hCNFvmyvwA+/W8AnAbgIgUqbwky8zaKM2ivJhmq87gQoCBNIQBI&#10;IV3kPhTOx7fxgbdnK/b5WlCbBS5vObPpVwbxvwhhvyccJK8NgAy/IIMApgIFTQ1gFsRZyCRe8N49&#10;QZfchzfc9rmQzX8e+6KnsP0WYCcAjFiKNAZYWee09nNdRlcYHAQm1BiGjIBK700xJ0OR/TVOy76N&#10;v/v9wyfcbgCsehdh/UszyH+lugalrkACQJiPfwgch8c/If2+KMYJRYRG+nTeIftv4a57PoQLZ21N&#10;XqVXfQAiADdgxt0oL6M1XqmudUWmbqvAtUycZ14rCAUg+TsxBlptXiK/18X4JqLn/10I+KRqMmfX&#10;vX9tTK1TBW66RWOrXB3IHWTUSqAiIOABUoQiI++/GBBcrvARROTdYtXbf+9c/t6/wPzXU+w+Bg3n&#10;vBGd3V9HdfNlmyyaupF0r7LgL4ZGGwGtEk6FQoUBNDFxsHxFTCCNA87bI2Tlq5YufgTM7hDXWOT1&#10;fwN84o1r6PzjBIF1T02j0o7hDgqCcdI7eQmIswE8C4LTBJgksUsEjxN4VIF7SXxx+91nggpk3vDo&#10;hY+eetrWgDFDByEHPgmb+ZL3E5e92CH+leDdlZmiSokJKoRBqCDBfN0Wg0kKiig0rgOuTshWVCpX&#10;muHH49NP+59JFt4DZvvwmluAjw4vcN5VAIGYa00DMkMKAiCQANBBsCaWQFBUtXtGrRm3kqX0yEo3&#10;iYuQpN1pjac2SDS5zgVD0OM4o4MAIIR4B9+dqOCIdEEAty6vCw7tNLQC4/USV6Yh4nqLw0rywlGg&#10;JESAjNk22DI9u1+nr4MSRQK/XtSsYE9rrSVv30DxQiJTbFSG7ahWrwLwFl+zP8oW9v8e4sZ+3Pj3&#10;wEfeA+AiWhRXLa7MgN5k1cTqawdBBGgueNAIKDRiPSACVunzNWF6C4BpmB2O4KIZiCjWMgII0AnQ&#10;61QBaAjwgPBcpbuGXv41iC9jsv0u/BO+gIuPBKzbMWIWrgKxF5P1DUDWwTIACQgPQWWFahVB0cSi&#10;yUm1O/OAz5zUpjbD3EZKiGFeVQxEXDDPtSDndmKOcGnTh8Ut4aYLBXfffYzndgBnTwH7u+A6PMvV&#10;GzeLa95IRJO5SC2F0CT5YT59eYpiJiKiiKqTkOokEc4R56+LbfGTycK+X8Sh9GGc84fAA3NY3Upw&#10;M/DQOwTTP6s868A68boRqFYFTiEGFjWOyHHHQMYA1lPrbEArdkir6VHbv3kX8MCfSDjnhy7vGN4p&#10;cesay6RKrQiQIRdelCRz+UE8c/EqiJIxfGWTQTZTwhUQfbPHxF9kncXfFXG7TzVTP/euszD/8CJ2&#10;n/mUnPeNs6+HyI+J4rUCqY7OlkHNPAd3OtP3d+LsT7Qru8+483QkzPDk8548ZfStBafMp/IvFXrB&#10;/eA3rhPfePbLDLU/CH72WnPVCqUK0IuSojCIQcBITL0YIGBh+jGIWCxKiDB2GaMNmVZ/WWnvBNKt&#10;GprAtZ8drlQUkAqhAgSoUBUQEXOihBC2lo9CiCTpTrUPtBtYblwGsAM8mMHVpmepcYMSEFwQyprK&#10;zz+S3w8EmFK6vbJvGq7q8p9EsrgbIeu2TDNPDZo/m+VlIKy9TpiYAhm9ZJZuTvfeter7M1WkzhCc&#10;gEI9njqIULQv9GnM2ypCDwnqMuoGSuNntTb9s4iiljoF8DjyRbQGSATImt/ZUT8ARCySfKw5ccHB&#10;BQck87Jin68Z03lfOYBKELa2fhITaBBo1usjUwo1iEgGE9UQoibculfAVd6LV+LVWLfLI944XD09&#10;0AYsUBBEYF5gVQH9Kv1gImIEDp9gewtoBCw0BZCa0CnhVegkoCaG43xnYmIwNUt9mrQnMTcreOBd&#10;RxGKCGy5CnjwkGJKL3J+8gPwMz9KVqaFXg2xUERAy7Xl/EtyF5cJHfIZrpk4S0QzjyDaDOLfKFr5&#10;IGZbl+OBOdVNV2F5VPgIHRv2KuknglSiIF4pEAokt4zIcY5RVSKKsiydQbzP4Ru/s3ofnLsZ2L1N&#10;8doPX6OV1nupleuRSlVCpHk7XSEpmkAoFAghokGhpiCdGFUIBcQ59ZMb6Sd/1kWNd5Nhs0QeePWx&#10;zf1rwbl350cEtw41Xnbe3Wc/BJOPA7hJRKpreV5EtkPkndVu9GRE9/6EWb3mIpz/jbNOCX1rxTOb&#10;od/wp8D0HkRvuO0ySOX/pateYC4hWKwnNJgogjihaG5/JouJ4IXwOXPUFCZAppGac0LVCuLJt8Z+&#10;8mesXfNaz0YqFoBdMaQQSaA0QDIRmIhRQLeGjwfgQLgG6s3JgHh5+7bNwr7wgPe+tUW0WhGChGJt&#10;5fc/Qs0VbB5l4VhqwfZ+PmJIZ4UuAj1Ah+I7Lws+n8QYKB+r1gtBBkvmZ+2Lvyw4Y2WfYYDBLIUg&#10;ANTh+o75KRdRFP5CFYFKbvxj7mUGxJxvabXxU1EcvR4MwEzeDwqlyxRi7jjrXe0DATIRZgAMygyw&#10;oyhAxw0t3olbM60SnIiVfcWc4TCANBTObxGSGk+eK9XWzWg+5wr4BnDjBwdeUiFsMgWQgpqBQgFW&#10;HOv5e0xLB5LghDV0CrDeeRFMFQMKigSFH2hg7Pnis0o/wAmoIlCIQc04g71zR187z7oXePIVgh+8&#10;9CKpzvw2/ORVtIgs+9ByL43kZm2BhFxVl5yhq1HUVBAqkqEC00zATCieUt/4Au9b74pvuPR82/MK&#10;wVn3rkLEDuAFXyB8cAJMg+pyf3gKMBUwK8bcwLyEP8a8FIilSgsTsInVLbyXfw1orQNe+9wLvEb/&#10;TWXiOWSdZKQQBTRAaSIs19RcoAVMzKViGnIWDyD3wWUiSGiCmJXqm10j+jXSTSPsz4PtThDb79qO&#10;c+46OzeIibxDRD8FyBlDN5F7QHyEwt8y8O0AXgfwl0i8j+TnR8sUkX/VcrW7I+cupgHn3f3Px9Sf&#10;wQx9B2RPFzb50CwN77BK47kqjmJBUKzx+YJjAubMHWTucmYx9obsMAIi5J5icwKRFp38uF/f+QGw&#10;Dbysv8AZBLm3w4NwCDm3BGEIa34jzB3kvtJAbXpG4hUESXkIeOGFkUO8XsV5lkzvuKClcw+ACKwM&#10;ExldZD2wf4uz7uKMEb7oJPS/B3zWPVcdgVXdCyxc2zqFa/+wgYmzV70PUJAr+OiPivLewffI0gxZ&#10;sBvmrx6QQL+eIj9n3YVtaGwGABhohX38OOteDQKqwQofQFAiiBFxqyj8BBlbiYDjJpOCAVOwoBgP&#10;YnBFqw1EEBNPuvrFTiu/Cu83uiHFxgGoQZ3j8Pte+d0TAGVwnJ5guyUF5pciMqw3pcsNbVo4f6z4&#10;FO9fUIzHFTqIAlBBIYFYNW6tx4ZFxcU3r9qbMrkEvPzWCefd252vXyO5M0dyBUGQa/wQFvNrqI8L&#10;wZm94AYTK9xDRin6uvYiRNGP4uW3TmBifjUqgPVPAtlhD4QNEMs146I9ReOKbxv4e/XxrHmQg2pU&#10;n0RrdnWG3joA4IzIKd4efOPqIKpEbhukhHxpFfZrKtdUat7X1GIclG4XhUEEJKhRRK2/WV36w+g8&#10;7HHwiVXJOCoILE7Ng5BZAT4lxK/2LpEBxCcCw033X/bgtqXm0g+C+HkB/ojg35P4dYD/zpTXdCrp&#10;FgLvADngOJdzmMmXAfwYCWy/68wTo/E48cxl6FseA7/+lDqt3QitXm9aJSlC5D7zfNQPLvblxM8A&#10;SfLFQgrNm1pIAMVkycedGP0skqV3WrKwUfefhf4kUWTwxaTK7+/xvbzAfHE51idfBiIXkknsmQBm&#10;v4Whifj4bwlcWk2TpY0m5vv+5bWXP3g/+5x4eX/KJFCHR9aZBOl7z/U+htxnZsWCVXwG/y4/UtYk&#10;gPpJNE+bcVtfvMqLLOWFAYFhLW1bSSYbQm+FKUpVmEXPAaOXoXVB/htNgob+Yrymeo/W38PtIopu&#10;wwGclKbag/Xf65re/dEElbJ/yk6kQMRJXHtZRafexFSBl/5NcW/pDiqWm2VN5TBdA7eeFLpdILR9&#10;2um0aHnEOqHFkCssAaXGihT5+Bzpn4F/UwIgQhfF69Bar9h47ioVE6ik8M3W85TVGwmNMnXCXhD9&#10;wGQvqOox1HLcgwU92cCN/cdMXZWueiNq7gJs2bN6HzAAKs6y9gwL7/Tw4GdhORmYj1IKO8v7gaKE&#10;OIqLJxAmvF797uUD5LpPQGICWx+8GojfQkQVlspRv/15MB5K9SlAmEFRWqRy4bH3D4qwiOKDZUL4&#10;BqH/FpOXnot7/liw+TWr98EqWLdnGrvPfEod+GkReVmvy4An6MKLDPbKtJr99Wnf2RYMUsQPF/KQ&#10;A4IH0jjAZbp7sbW44/7LHjwL4K8z3/AKiNRBfZ+RPwQRnP3N1ZSSU4dnLkN/8k8FN563yeLm64NO&#10;+CI6ZIAxlNqDAOLyrWKiBCICvuQ6LNfdgeCIXMNXB9OYjKavihutl9vdLxCc/+3eXX7omZUgR//0&#10;p1FMcBsPPRlj7iLBtbePFLNQzdKl9TS6fK0cnH/HqGNVrLDINyeA5voK4tpUP+hquAwhCbq8D0WY&#10;b5Fx/VVcMNw2EYiPJ2s+3uQrzaPQsxKO1bYBQU1W+AyVk1NvqKpGtetw9nPqwE2CkEEkG1iU11rv&#10;mvubNuTnOFGGfrD4Hpzux6BFRv6Wgdc5RC4H4gEFQSo+pPo264Rnyf7TMThWyKMFe470+4lvFeiD&#10;BiQhIrNGWWjJRHJmXjA4kXwcMirGpDBXHwfoKWe5CBwxjfl9MfwqCuo53wS/fJVYZq/PUN9m4jQP&#10;dB3ZItgvl1DNHT/I54eJJ2Wg80oXRTFJCNFM/NkqjR8SOODaD2IlqFeAUSVkodkbSiVPBwrmLYR5&#10;ivmCc7t+P6Bod0luLnNQiFbNJ5Fb/7xldcpTnwGBRsW3fsZcdV1vB4FI0Y4SATmfVFIcCUeKGyBy&#10;cJ3JySmHodARlda5kfMvw+Xv9br+nJXfxSrYfs921BZqOPfus38NIhcP1PJ/Oi65mPQJoO+OO5V3&#10;V9vVd9cXau8G8G4AOxTyNhNcrgGIOx4uKNqNLtbtmbbF5tIvmdrrSPYCQBTuffRymq60DekU45nJ&#10;0LddmX+nPJ8SX0iQzlIpbJJSbB1BXzxlvjgg5H6v0mc6sGF8WKMpJDkogtRA0evx+r+dkdYigLLT&#10;M6y8hh8PCEAiJN0z0Eqq2PEOwexc//Llv0rUpxtw0WzRjJOucVWkTwHNDVWJW9MQXbEewqEvypST&#10;dWAIDlkpcpuAqJ/0kW7ybvVI91U7khz4rPSfLP+tZzXoFSs9ekXBuHEBwvrZonyTIH3z5Wh5eaO5&#10;jB70hsvI/SOqOgFwZG/0CeEggDuxKpfsKY4D/ZSPltIa3KdPCka3TAAGQAolZag0znW1+uW853mC&#10;jb8J7P/GiZEdNU6u7RoBlUoDzk9CJLeY995lKJk58n3mLv8eHEtDcl0pABAmro5mo4Fs5f6U5mHg&#10;1R88k3HlFRSQdBASEgaEn7zvCoWgoEsA6VkJHPK5MTAmRJALULl4CRUHjV7KpYX1Plq+WwAAnI9R&#10;aWBSfDw98K6GGyl523MFNBSXy7iH0bmVr23qohrRinWF4cl7/odEbv5ccdWrqYLe1lhggEcTmoe2&#10;52XSAerI3rrbsyb0nlBkYgoxeBRevYa6ynXVs87arNuuWbH9q0EMqC7VrxTKL/YoIv7xu5fuvJ6R&#10;HRTyEhX80uhHgJtB/KUP8jWlpCL4MCHXrtszjZk9M6guVQHKbebkpSTbACCCCZ/iQyBwztefXi39&#10;mcnQt7wUuOmWKK5OP1/gZgUBhOS5PFAO6EF1BBAY1FLA2hDr5jlMygAjDOkhKP3tAAEzIqpeGrFy&#10;Gjbv6t9zynYMirPADYiT5TN6wxWAazSh8RRhlCIc6OTZumCZtvj1XxM0JmP4aqP/I/ubyER6i6Ii&#10;hUMXwrRgWiut2wU/FB9BOK2rjtS1NobLPwMhcX2T4whDLd+sCAADMtsI624BLqLRaH313HovXgrL&#10;DUt9ZsSk0SuX/R+klCRY0lRskw6nQFctNPTBtg3RguXvYLCrSvr6Agn7z7JYsKXUnEAJNaL9fFz3&#10;l3U89QuCxV2Ai3lcy82KeRGOEz4GomZLXHWy7yHoqXj5vynIQ0UzOHRxNNNAuWGfcA0s6hQOrrAJ&#10;/dodcFsegaO8lJY9S9TyrpPiFZfjtde/5b8JDSnUOsiDIgfuXRkEBRbSM6qNiUslXlngdVEM9a0Z&#10;9fV1w9JXv1V5vxhUEjhJ8vqP2vsKE2kGLE6Zjaidmy7Nv71dklgy2U9UM8LYIbRSgCIhSKFhScQ6&#10;6OckGJwjAjJPclOKZAIqEZ0VYLNYuP9oBA/hvHvOztWtgD+FFAsx+dhSpfP6DY/O0vwap5zAC+T1&#10;Ls/j+5MkEQIAUYjxLgh+un+vvBDATz59GlWOZyZD33Q10N1SiSoTF4qr1AmKaQUQESmyIuWSYiGV&#10;0+CYWqx8QqR9h9Olh2ntJB9wg1t6pXgy5D/QRKDMLMyk6eJWCICbbimGa3bUoPE1QiCAi6vrMDNT&#10;xY6bibnZ4hKBQxsAqbSgUWGvHvBhngK9b4iQq3+TiOMKJa4ti4Pr1RqgzBBxifUI34kkLEiuKQ22&#10;qLQq5ot6zslnj26uXQHLOrcsWJFnmwqApYKQCowy/B5HHsvLE4iDBKkh44b8xzQutCkFVHOJpYin&#10;4GgMxrKCBwgsFjspbNtUAemY//3PkCtiRYGKImHJqbWFBgQbaE+PIw5qXAIqxCqAjyKp1C5BbWIG&#10;ANDdB6BzXHKknQKbu2oFIFui0hr0GADsWbClYOZeFhcavnuXQ5oebYLkco3VwcVpzD+e/zSIeB2y&#10;xQd9vbX1Bqc+7j0lqZiTfNzlv7GkBQDE0hALH4013OOluw/WHbh3lBwK4YQi1Ep9Ulr+crEjwOU/&#10;uQLFEcTiKXGulT/KoZ7IyzU4JvCSHGk2/b0auiarzbd8bkoWsjqT9gSz9vD1TdcAN/xejHjiYnLK&#10;F+5JYMWYJI98r0iKmnT2NaRzZxXdnS536mP0fooDmPvaBYQhRsi6M7a0sDX7/C8Lzvg3K9M8CgNE&#10;8VIRXND7ScIPxqk7EC9WUF+ora2cASjkNwP4LIVg5yU7IQBM7C9Avrd/D/4DSJzzNAbIPTMZekog&#10;PVLtdJc2mlkxf9NC2XAoNJIckkJhQdPkllpo39BM5FV18BUu7b5Ps2QJGtj3NwIoTO090VsSwLSh&#10;UjuNcerw8BmwvVNFqMtRuOqQuXjgU6LUfSmUqD4DTtRx1ZeJ268tbrgX+NLzBT7ZAlgLjMTgAIae&#10;IfmEoBFXoltnn4MIWU2QNYf6j4PfwjyBRmUxDt0PiqW7+xryCjQJgQBYmq5P93z9BAku2DgDhApv&#10;NL+0/zfc4tyP69JTP42FJ37Z2cLXYGnub8Ewny200KLPMlhkEWrTG4EdBHkPLPmMqH3GSfiMU/u0&#10;d3q7t/Qfhene3F+6wjsWAxDBWwRHgRPb55B8RhSfFfAzjvppZOknRePbLbVv4DuPj+57PHWQkW8A&#10;gCJysiti+raIySt9d/+/denix8Xai6Vu1LdcDDwsAiIVmIGQbUizjXjWDcT9f1mYMdbKpE+NtKlQ&#10;VLTaEKlEwjxnQR58VerKBmog6VERPFYNR/604rLFXruGhMJC0KeDWacGW5wZYrgF5NCjQOvcKRM9&#10;O0gFPUe4OcBymvpBmbnRQrP0gO8e/oVq5F7iLH55hOx6Z91PSS9Gh8vmRn8fjgm7dkGy9wsR3Ppl&#10;9NCAzLKGGaJhRt5/8QLJycy6j1aTzgdBC31duq8hD9VuSZ1ZZ4IhGe7zzVcCdm7DId4Gl+mymAHp&#10;LwiigcoQIiQfr/nstaL++tj56306//tq3UWIUhRFGGMhhNPBRIR5cK1QoinxtWfj2s86TG9e1v5R&#10;nHfXaXmbgvz7XgvJD4F6t6Ng10W7Vn2WxPu6yKZJvgXkaH68lof+eNnY7172IIIYFivd/zLQ+GcT&#10;vOa4cl8dJ56ZDD0sAtnhyJi1VuAi+RdRDD6HSHVJnPvzzuFd30p2zR08/OFXPxyZ/Y1D9lRpMpZV&#10;FyEBvK/G1fpGLDQ9vnaFhIU6PE5N3A8ECIYmuDCBmTIaGsD0PgC3KtqHt4AhN4OftBVzZdUbILC3&#10;BabdKQgbQ5cG3XZUUABVl1pmDxmxMOzWH1JaCgHLkHTbk90v/BfFtuvXTuqA1k+VIqlKAspimjl8&#10;zBZ2/Rkfu++9kvhfF0t+VZg8JhjcBoBlfEWDUCT2WmmuBwh0/PsROj/MTveHQ/fwD4dOeEuV6Zud&#10;Lv5ExcldxY6HZZ3ujBDpIvOBJqRYuCtS/xNM5S0MS28NLn0rxH6EIXsr5vf/Ge58exvTl59im0rZ&#10;wAHG3NPdCBW2JSTf7Pz1y7+QfuwN73cMP480/ZTQMohxeTmlZyEf1ZaFCSTddXj040WXrik/xymF&#10;5jLwFCgeK42zXqMFoq6dtNt7AC1yJ428t3yeC/LETzEQzaK5ZbCw/Lav/KZUxK/LsnRdPubLK6W5&#10;HrlAl2d3octIsewjqVX+59Lubz2SHbh7f0b/dSjep8DiyhJXGdiQk5Rl3TMQn99CtDxwlJZBaOuw&#10;cuapomm5eOA1njfxD/oo7ic/GJrqeXuKJlUAm5URH7pDhGp0pBlos2SQ4VVuxCglAU5wsKL6of17&#10;6ndaKgeSkD5sCH+lIdvlLE9oRbiB+VwqT3lZJi4WcdswO6fYcO1qTRygwAFMt0Dwxv5v9h4AeOCy&#10;R475vKc7ZOBfQfgLo9dEcLEOdFjqA6ppdIDkX5W/qbj/68S1qWPjGcrQOwATL0R1OEilf0s/Ipxw&#10;Gi35SHa3P/NT0r7nEVSu+jI14kFxbgHIpf7RwdrnDE4EzgswibDPAwDbFZy0yjUg6IJhEsbNsH4e&#10;N8w+Alx+UGFhMxjiQluUp2cw3Y7wxSuFIZlGCPWj10GIopvSPWFw80N+slVYllGm8cLfrmDyOCJZ&#10;B7QrMSuCa2PAvCATzy/+38KlR8HPfUczP/EtRNVdQO7ZGyZk0OQngIjCkgZuulXR3ryAVPZh31f2&#10;4bbX7sdtL9m/cOtn9netdoBAslzLK9qDOBeNtAuKARqnndQO4m+vmsO+DXsR0jnsW78ff3vVHHYd&#10;XsAZNxEH71x7208CJaWj1/EAACAASURBVFNOQ6LdLGg5B5LFxgMMnX8g2/Ng1O+XoaApK6aNAlKp&#10;u6i2ETfdMrzGPN1OxAGEkIKhswG0qIjky6PQBrTEkjmY+QXT+PFAt5ALYStZVkr6nUdz6jT4V2Kl&#10;+2zhyKSFZKL3zADKvOlSuussWUL38CflwDe7yef+g7Q/9/Mw76FR5SHncAgsDtEZFEI4QEwem7IZ&#10;zel1rrF1GS3MEjDrbMhNj4N++cE+ICAKp/FB9f4x1Xhxebv6Tn8BIKLVqFbbqqPBeNYGw1LE0G30&#10;DrUZsuaUxSkQFAK2Rf2T9cmQLRyKYTC4iux1UbQfKKMxVxw0UgRoino/i7lZxUAey9UhoMSv6LeK&#10;9wrkH9dqFdKiz4Posry/AmwfJHXXRbugphDBH/TqI15iSmy7d9ua6jtePDMZOg0wRhCUkruMWltZ&#10;HrEhgpRZlKSh5q7+feKMRxBtOgyJGsHUByAIRYr9mT3zcY9LiSioqoEyiXorGiTj5Du/lPo5gbT9&#10;LFhfGo62xUArdqhOngmJNDfzlj7/spFc+e+j1oeinIE0pLMA8A4JWTJDsrL8mUErPyFOuoDbD42P&#10;9BcZ6c/bIWVEYJX6Jkyd38TpP7AGGkdpBZRlNjeX598Pad4Jiw1gx81AJaTKdFGY5iedDcUO9Rc+&#10;Ms9wpiI1PHSWYmIJ+N+vAb70S8WNmwnsIDoHNEhxxEpf7R2A5a8j1IrrmSL1ghd+g/j8pcCHXwZ8&#10;/pK8zJ3/DnjkZPefT6/wG4cU9EHk8X9GWCp49t3E7F5KVzOg810wOQKm5SK93BwsUrC8qOHqjS0A&#10;XH5ka+ck6D+xlLdmCdK0O0ua7ydpKVE2Pm+KUQ4HsccMWmRpWW6MynONCykOGjW34qvXCi5cnqUt&#10;ldDI54FgOBAsL1CooBopAtPOQlice4Sd/SVREKcQr4tkmD9K4qXexJLKxGxtatN6rc2M3gPbOwXr&#10;dtetPr3ZWwLNVfbXJ2sPI3JHClIHpOLhb4pXiZuz4octLyGk6HaCN1icn/wz8vzAGiLiYQixsdPK&#10;Dnng8Wlw/ywEEiSqpEEilGUI2V9fh9x0SnFuPfzc2rQkUQjQ0wwE+BQEeOC5D6/h4T5ITq5Q+P5l&#10;9l4BSHxxIOJ9fSdKZrw9Paz3mcnQiyxUA4czcFkEsKAInFGmttRM20tXBP9srxPPgu3/JmIlkWcI&#10;JRDlmRg48oGY0gw0BtEWluor5GddlUhiNLNFKbIO3ycgIzi/FZNtYMcOAIBr1DA9u63iao1tUJcb&#10;H4cllrxMDpRPcDiydAVYWozZgUV22y7g2h9QjRqzgOsFAhULGkYXUgXbmdcjgJsX0XzRG/TZlQJ9&#10;oYk4X1uP6UpdayvMIQgwavcrqy8QtDgZUwLyLYZFHAFmgR0gFtoBWbpEGFcOpivoYARFDBHnsWGv&#10;oju6ghRuNV8rNuRwqD39EgmhSJ7rB1B1eSUzRzC8co6YjU4Y0wAu7zFbAKOGYsCKnRkiIBUoD448&#10;/WFgbiNk/SHE8dRcrDMHXSiHcfmOB9pmwlzIVa/wTcwt9ifZcfiYOPTXCTD0m24ptlLbulzLZZFt&#10;diBFgqBnYTCTxUW25klZXMb3h/5JAA4SVTbjplsj1A8N3/C8nye8q1BW2ZdBQqiF1BQA0QzQDM1+&#10;elAhAQsGIutvH8PoXKLkmyoIiSuG5qSMmtzP/S7Cl64VOllfCiMrEAQxljzzSG36sYMW0Fl1DWBe&#10;JcUxYzSd7fv20GUzATQQVrplRgJxB/bCUwBjaHWXli5LKo818OAlwrk9kBAZewc0ahGRKcvX13wX&#10;Cc2sjggx/EiA3mr0AwO5WPnI8fm0mWfPgPz0Cte+MjrIe0eqCh4qf6tl/hw97oyda8Mz87Q15wBE&#10;Sb5vCsgnuA0IvbkAqCYwDaBzPoo3vMH5zseTA8lDS5/7BXFv/lg3oj6pjNeLClKxIhFFYSIqNh3B&#10;TNQrIuJwcCEfzbUykGQNA0mKE0V7ZrZBs1lxi3incfOMcMG3FDtnDQBcXEU7JFPiJ6YpApGsl+lo&#10;cLLmGcyBsCaL0ypO+M0zQGNONUxvMLgYq5n2i58MstTJZFEdl1i2i31Nobf1vxBvRWUiTtmgX+Ec&#10;utUOORs0udMK7SrfnAhfJq8o9uxXI0PHMrjiVLNeXwODfWVFvhFhpmg/Jaiu4pastkWsWR6btuyy&#10;FTk71ApXzQpH0p9arKSh9zGgM/UYXP/1lQtPhERkyTtrmwzmlx9sX78kApqBMbqNU9C4E2DoPgMB&#10;562xwQjk56FyYJwVQ6RgrGRYQnUdwW43v2HwvOLBsVBe0xksJFVs2TUcFTZzAQCpILc3r0BYeUKA&#10;g1iAmkcQx6GpZYSwjKcbPGO4BAf+DwYTMUh96NhAAJg6BLz2ozWNG5uWhe8NLAN5qwiBJI/vnE1I&#10;Jr1+Wr7cFDKcIDOZ5O3/SbDtemLXJ/Jr+VG5mYrvWpG+dcWKTaFCofgaoqnr6q72t0uQu9P7KNVL&#10;PppSuntikUdFhOYooFJoMjzaRCAUlWw/fEYka4xOp5w5ML4fXvMOGuFrhPgnCNZjQMvPy+QSkPzO&#10;snfQexSPQ3BR/rc/15ndsbZKjw/PTIbuGwCSFK4wr4kDNIPLHEwUlAxi+QFI+YEEFdD751sn+RGb&#10;Oe83AHTnbfHxhrpfIbJJIDbN0t5Yy3r/A4IT8eZh2eJ+7H3iEC74IrVZw6pdP6A15AwoZTNyS0vB&#10;17KQO2T6YMGlHCSOt+ITF1a0WmsbiGTPF+E3Hd5EyyYhcW7mY7lIac61lKiqQyUmDy8FOfZxkhSs&#10;cNwlAGChKdJwM0KvlEKqGZQf8jQxUBMk7fZBRL5boXa70j+OvLd49PfmCsSBYMUja9pK8265jLLC&#10;DQaBH+bTQO4q+Jl3CO65WsBE82Q/xQEmywpkoV05BFhAbZ5I1q1YYxNNdBD6dY6CAsDBJN9TOxpi&#10;9s8P6WdQK/Kb5/JQBWV6Y7MAZC4LUZYRVZRR38NyD0HNBHAk8rxsp4a+E3A5hApQXaz67uyGNFjO&#10;Cqjon1tvgOSxAMXhxR3MdRmmkyMiTgAlNYMaYUUyJGE2MDSzCbi4hXTk2OK84RgYzMN0SdG3NJSe&#10;JkTA4CEO5SYCMgiI/BTilXxikm+7o1IMoSqj82PrE4DPGqIbN0smq1jdc4uFSEZYkiZdhaF7eJkQ&#10;0XtYAAbJA1zTKbzwt6s4/O2+auyqAKQNXzvgKAxaSuYj3SEEKBD1yDwuYWI/hRv+4T+6uT/vzu8+&#10;41BrXfJrcN11ACBJkMzFJtbtr34eebkmElz3COY3H0K8Wk770X5jLxiatIW1WsEEshGCjStdM+W/&#10;EnNPltueR0HBkd5UMU6vqoicJJ6ZDD2aBASdWDCXMoEzj4xxYcnJE8uYEvnJV4GCRIJr1CWq/EcX&#10;Jh+ya/7gA/LwV9udxqZ7HAisvwQiAjLfmNNT9lFoBiFFaCdwky0E3AvdcLTgrsJaUHAqgWaxhsfa&#10;qTsdkMaghlHcXnBKmWrMZhOdBx5rAxCb/zaTydamEPsGfAwxEaiVE0pQxAZVHTuqSCBo4RgLsIiC&#10;KzkNugBCTVhnc2DWLvMd5v83WNY5iGhdoMM8ggWU47AXoEiA5XIFwFg12BRW4OjFmrhsLSudV7k3&#10;RfO9qyQ0hBCGLOU3o+Fvj1I/MYnMaxBDfvJVUbqgXEuFqhQSKi619sUB+1fxoCwAqGNYOCmJHVwY&#10;i0MqVg3CejrR65+BtzX62nwmPevBvm8AM+cDVh2+hyNMa6VXf3KE4oQ0dDpgYUs182yauLKfc0bK&#10;4s+cXoHCROUIat8k7azDojWUVqZ+SwbUelFY1m0h6zZXkvuwGu8siynNz1JYDbIRDR3IZak0gmTK&#10;/LzmEascMhgUhMvPJTKLR8tQB1hw9SA2WRyVOuDJGHhvAoAhg+IQsy4A2Q9UMOQK6wvm+agmwJBN&#10;o7W+hfh5beCP8/v2LgDb1h02CY8J28W4dgPdWA71IOYzahYLxVVMqz9Wlfbjneaj79b0QNZ+Kv6O&#10;cwlk9lJQHcRSsLSa5DJ6MfkzWLsCbSSwxdaq3T7Ud5RdpbYM0TNPMiHIIjS9WMw9TFV899JHVr6L&#10;cnrZl6J4/Oma789Mhr7nS8DpNy6x+8Q9dO6VcKhroAQVQkxgrgygRB4ZDVBMsri6TjX8tlROb5pu&#10;+ABuf9NiOOetxOd+ftWqCCyX2c76FPLTg0ZQmpx7Yn6FICykhw6q6QaIz7eEsRBv8woEAJhl02na&#10;WYd091OAgPM/C4cfOMtUq+yls81QpF5l7r8TZsnibktDB6yf1+OoR1mPK8j59xAsAbDoRWcnlqvb&#10;g+0r2pUsHkCtHZJkZs4QdeBco2xHYWtHz3UhIEOIGZJprqSkAIDossiC5ZoRQTiYRtob9Uu5Dz28&#10;rlM1lVbOrbU8+kr6tJTEE2QwZ9Gi3f5iwxmPrNhHC1iAt+nVrG8DJJbmx2Pc93RB+l0+8kf/Yhme&#10;cMd/FbzmI6pQT1rB58v9+aVKWZijWay4PBnbw6DJ+wQ09CwCpDNp1pygFOmGWWiF5dgqOCvNEoZk&#10;H/ZWDLOdA6w1DZJHLZVHuoClvaFIUcPQRJI24EaW0JW9LBgxZSz7dVDwC6nBmQsuhHmDHDYNI0+V&#10;Ur1HfrB5Yk4zoXEoLsxJBO90Is2ssrqclW/uI5lmafcwQ4CFdD/iuFyKuEyaKF13WdpCp9tANCDY&#10;LnaB2+7s4DXPuYeV6QyIor6JblC6VcAU5gNc6gDXcEmEX9T6czIL2R/ZJ950MDv7zcTn/vNKRJ8U&#10;KHy83ySeebT1bg1o0PzLM8n+eFGWB36e8fAZsHlCA87sKTXOHgzHWhtOEM/MoLj5XcCtz04tXfy8&#10;mNuTwktwaa4x5akfoMXhDXRBKNX832Kka6yXKH6nTsY/g1d/dEomLgJeeMvx1U+gf7JTjlH5G5B8&#10;uy+Fabq026x9ZKSA/t8CmFnTQnMTJF9g7OHfFVdrnisa+Z4FtfcsC83eCOM+S5NDK6YFXTMWAJc1&#10;aGFqWTEcYBrMj5g1dg7gVgTrHt4DS9q95qxsnwaNknU7U5YcWX72sQDH5IjMmTlEAafmozjzL3o3&#10;tTIJ9+JPMA3ZpWR2Jr1hZZNZL7e0ICSpdReflOf//+y9ebxlV10n+v3+1tr7THeoe+vWlJlMxARD&#10;SGQQBGLbDySNomJweN0+RV/TIqKg3X6aRqko7fQcQJ/65KENLYoSxRHp4EBQGUQCBEMglUpSCUkq&#10;lZrufM7Ze6/fr/9Ye5+zz7lzJgjFrz6n7jln772ms9ZvHj6iOHLBJp1un0qvw408wbBO/+PS3nN/&#10;1lKyLUBzHX3IyINVqjwIAhorsSGX2s7SuT5KLkf7gOZzACZR1f9dx0Ez6qyLTPurJzB51EA9BVBB&#10;LU3uXGd5DACbSBqz0e+iBtGasglsQD3qwnMO9BeyoxaWfibl6muaEn6wSX11k/rqpoQfbIq+uumK&#10;H2xK79UN6f1QKv3XS5H/w7iI4ClIvN9PkdbabivpvFwX1czy3qKGDKrZPAai8DrjrUwFkDYajd10&#10;NYJ+6CjwnItVgY+K48myVvSaSdIcpIwzV1fECBLf6Vhj1+u9b/8YXvTePZz9auDaHeLWLaDcAUeG&#10;U+EFqxPdtfz/ur+6vb0Q+2pb69755hX2Oo111JeuRxST2iQ4UNX3J+yQucfnzJ+ZEvrtvwle8+NW&#10;NPE59BY/AT93MUUUBkbdl9JAiBUwZjBOgMHFi6JG+N0irdcLgivSS34VzWYX134QuPnrt9e/EVBn&#10;cBt4nUJKxlhBaCD8fRSeDcNTBpdq9wMEJZ3wnZkLCknjd9e8zZtLz4oZqio1fR3TKEgXkqR9b9bv&#10;TYye2x2yrFIAtjoRdHYKrrFhE0SkieL8or5AAwo9DR/6g0mMqADLo2cKUERcOlesfN6jvWfnIfwC&#10;QBMAfdAK8UV+gTZ3XS7n0mXF3fu8XPw6ldYeI+E0Bi4M/dTqP5EDi6ynqw/fi8l5AM/b8VC+tMA2&#10;eF/aZADg5Gy8tvgp6L4HZkx0ynSDNLmDdgwiZs4lWdbaZ8C9j8fgN4e8C1D2G4sOpCK6lYmhIlRW&#10;1mTQvmnvYdx8ucl1rXlQckVwGHijV8xAZagCQJ+iNTm7Uar97aNrAj6w7hgZ+gG850Mr/TvTv9lW&#10;E9dfTnfqcPCzV41+rzmA4iwgjbFl42lf43elis/ykGcLTFJ431oMcKFUZqx/ko2ApC03sWu/haI2&#10;34PA7F8AwX/euvN/TXa+35IWxjV2xgAxQAKhgqhWDyQk2Y1W6zWNJO30s0vfyO4dy3bZdwCf/6Nt&#10;LcVWEM0s/PuaPvCF91/8oOw+OqMnB1UJB1aZsYdJp3YbwT8E8N3D1eDeKZ18c2D+uks+cx7uvPK+&#10;4UoFojHPlw/bsE/4JekVk4+PWu7MlNAB2HnPBYI97FzxJ2JWiDbpVAxUGGHqCGoDUqSAKVWUwRUw&#10;OAY0JEh7TpPkDZj1r4VNevgl4MXb4yYVUlYWGgdi6MdNkAoyACLHJW0fiRdHbbIVWiIT8T45n+78&#10;eGEGbRJzgI/2/YG3bNmrAY4o0kbjXlVdGlPp7WgtxXvApZPQWpa4qolaqUYzI8GApHlKplIgbXTh&#10;knz9/ji0AFCYtNt7sOfyBH5qR2OLEODUIGYI7CQ527+SN/d/qPB7P4iJuT9VNp8PmKAIDNHPhgNe&#10;PsY+RTu3Gpz4kwCOIOSbd/kldbJOr/PduCZl7I2ZwQXDiWMAQL3tGSzmFw9o1p+wuo24bhMuvyDV&#10;gFA4hGVMLH9x1A+hAPpL+0zzVhn0z8GBKVM1i0UW3iD9AlwEbjeVdN4gGUvxfXjeSiYgbksjvYM0&#10;diFZJwOecScuT3F9pHr7JuADH4Hd+WcADlp8HakKlK997XlYceMrNJz4FPp/dt1Iw1oUKHrd3aoq&#10;kFKVt4GfDOmKJPErlARMJ49TJNsIDQwaEN8Ql+53aXtsRh5E3g9Z+C1xerQU9quQ0EGrQRwMnhJI&#10;0QC4RRjBAo1JRfraRqfzS3bWFbvx+T+i7P8BAAe3uaSbAUHYR83scDmXsy/91EWvSHvbjCg2gCj+&#10;G0atGxDDa5zYhazFl1/86YshOWEmg6xyCvxPgjjylCOPwVzWwpcU2nlC4U+/DRRFaIW/cfnKeyxf&#10;DcEFAAozDyhMaQiIJiBDdGAyBgAuys9pqyXJ1H+T9NR/huvNAgnwDe/dsmsj18+BYJVmWqMmEAaN&#10;daC6mmVfiOIqSlEh5oRmiWQMCqNekN+eOFz+MwbFXLa6ePbgCNEDyGvsgIOFrOhlCw9CkiAmo5zC&#10;DsCnHTQ6uw+Ib0zEQiejc8JgEArQZd6nxyRJkaQTPTrJBh2OqGTjg7F6l1Gak7PAHge3eQjWyOMV&#10;qEOQEJ2ITKDt2V3W2rPbJvbOonVOR52vgl5RmTCqbN80wsVkXUYWUGafAjr3P7mOzhblUwdzlUH2&#10;AxNvyNVwx8vjBvs3f3Cea868lDK5q/J8XwuR+aEJLOstd1cWH8CNCMBBQ8h2ROUelcb9+veAzgPS&#10;nBvGQVeSNgYWJ7I860y6QLoCHDSfpCchvk8VUALq5bvFiOjxajBpQVw6S4n9DWHHBlmCziAO7pp/&#10;RkzCcwP9NS+BXP16k6t/xNwLLkfy8ueUr2cjfflz0bj+BWhc/0Ikl1+E5AW/aMnkxWh9218PW732&#10;IEK+ggA3B/Pr8Mw1RsUIOunT+1U4D5X0hElpEN5gOgY1inPONfbhxFhynfdfF1POev9Jy/q/Q827&#10;ICAxAh8UiatqAQaFgjEnvTUQ7zIER2ir88qGdX62ed2fnKcPnSP+0q1ztW8Fh68+XFYk5u/Uvn71&#10;5PwEnvrpi7fVhpocAeztI18SXorkN2DEJZ+6EOd89hwoA5R8MYkySxT6Nsl3Pk4h6ADOVJV7CZYY&#10;mDUXcs3fTB+eytC+mnAwBsRy2eMPkDBAVIwIDAyAa3bY4uul6Le013srsumTuPw24PanbdzvpldY&#10;u4MAjVqYkv2HAG+VjXxwvwlgEhkM7V+Ia05PQM5aALHXTGcigrUSLykMpcNfxGdZ1u/erSpXj5Td&#10;HtWObTVoON+BONlfIGkRMFuTHasCgkTmnBwHHJBw1QXXLwLX2GwH0oTRQLKf5y2sriQ4tTYz19ZQ&#10;rSkRc0PbALdX7NFAIzBIVUkQ3uACzBQuJIStrBT9pT+GS5YRdpAj6IsO65RPrW2x4eeKsANQSx0a&#10;5xUvfncK/tE54tvfbr75LeakQfMYybw28FyO/KZSAHIZITyEC24KODLQ0Tw696PtQtKGdVadX2nt&#10;K8qQs7UaicpzQSCQVbVklV//O1YAyzDNBWIjxWQGwm3lXi0Qk90FFx0KF8Zu3Nl4TUhHhL2Hp9rf&#10;evIFrvEPc3lwIbeuAgHOlIAgIJRGswAiJcSRc09XYWZUfMgUw8oi6QEUK/f4ZNfVu2GVZm5jMwnJ&#10;XnBuxYwIob9E18hQxZZthAxIkNiV3/xjxAUvMxz58+EtN70cdvWfwM6y33OaPFs1+QYTkEZIAIIU&#10;gJW4LGpJ4vg0cpRGIii9ufS7fGNKWy+95s35qZUHcNmfA3/xsp2t7/joCWRp8Y5G5n8GhCf5fBD/&#10;Xs3eddGtF23BTLIUTfhTzux7QA7VE+Q3GvjvYHhfEjwyn8+2M/f24ZP4S3Zt0VqP3zE4owk6bnwF&#10;7JLvBvY/83Oy66KfU+S/Au/PAXNGb10ZR3uAAEFyMAioAZAeQ9KadUxeI0RDj+77Scw9lOHfvgf4&#10;21c8JsNUNfNc/IL3jVDAl+lqR5NemAlC0T8XzdPTaB5YQGvibHOdNgxR2xazUpVzUtCAZiNdQlh9&#10;WAqzUGoeImx2+NeC0UMDZ5Tqqyx8A6jRUpqYoSiU4SThgEL6YE1CX9MwBmyVZTqBLLTw0Z+Yx3Yw&#10;5lq8yoFlzMbvG5ohAELUmzLAIQPVofCFUTNK0f0TLPq/RiMAN3/n1gvzZICSkLP6QAfRAEXYFwy/&#10;jOZuB2DOZGIGYimYwzTBYP+Nha0RBhOBpMnpBJ3jebK8U/L26KEwoLMnsTw/EM/xCINc7qvKjq4w&#10;YhXW7AOXIGHWD5LnVqaxt+o5DGcZ/yoEuh/9RhtW1AKgI7Hf7vkZqi2IhuM+C/Zf+oV/WlABmJgy&#10;VuatpjDQjcRiZTCIhcL3vRWvovcDgp64BvLJa1I6P7edsCyCPUraNzVA8xWo9IBkXVRQ8cAGAkXY&#10;j2v/RwPHPrbWxXtZgb+yu/Gy4q2wcJFJ4yk+BCuEBNx6LROgmcUET4IcQbQDpN/jE04Wc/pjOL77&#10;GC7+HHD4srWPbxOCU3iTh4z2uwRjzVm131aHTwcrbotZKzb2bIzRN3oc4G8AGCnSQuNbALzPqSAJ&#10;zT8kMEjaXjj7eVHg8CWHH9G4twNPJr3h4wN3/gHwj69jAN9P6f86dPUU0NbIPQ4O29BCqAYgp3ml&#10;sQFRwFmfJn5a0/brceF9v4z01DSSFHjJ+jb1HZDKWJVag7SbnXu9cAVmJMtyhxViskAgwGh7/OR5&#10;Z0urBbjmWZCmg6hZlUO1Cgez0iSM4mFB+hA5ToU3HM+6mCEmU+UUIwO+AZR1O1T7BLsEAbECRd4v&#10;U3bZGMaMb8ry4jSdRhLWlpPaELj2feXgVOFycIiwareri8JJtLzSXJauorf6rjzL/is7vov+l9ux&#10;KQkWazFKdE00d1+JpH0F0uY+oXkfEEP0WXAobQ+IZXxjYjCaFvnhrNs/Znf+EfH0H3liaTodcGox&#10;gST7IL405QwcToZjpkS3FC16oBX2weeT1us6y7uklKempsoZmI+ir0vIe3vQCy08dFu98x0Odrjp&#10;+xldX6SdSTYdpD8JlWmzdDpYMq0YexmmTMOUIpm0RmeXa084ypAIOT+DXa5IaekMJDrabrBYcY5i&#10;fTorsNwGBCu0sFxthZGs0dUalGuZ9VdnUXRb61V6wyEDn+VCSLs3WX/xoA/56ULAaLZMy9Y46nZH&#10;I5gTVARHsGgzQJp9l3y3I/5fTB+/AIcvIw4cra3dzuDI046AQugEX2uwqPIj217x3i57nc2woSGq&#10;7ZWKrst/DsBINhuSF4N8gzO5kcCwCIzZj0vALY9TCvcBfLlhpkcGl36X4cRtq9qTd1Kz30TWXRzo&#10;ZQGUO9ii9JbAqaCs+czANtRaUAZCnGNj+gelPfuTQLYHAcDX/f6a7ghDnV3YFMygIYiT9n2wMvl/&#10;pfojygpgCkgwc822NKfP1Racl+ZeEZZ2KgGViFbAAiBMYehl3S8EhOUoJjzCsLVr/iNC9yjMirPM&#10;VQilNrO6Jp8GU13wRaOHoHAM3YD81Eg5zgHfXlt7oUHDJHrZBK5548g4K3lonYUbe29DxDRAzDZy&#10;uTZQQB1o0MT6tyXW+9lE8EYRf9ScAR99bDQvXxJAAJBBMSIaUIhC6RAJVwGYQJmIungDNVmnofjD&#10;GR2gRR/dpU/D3b+Ap7/aMLG2CtjjCZIVQEcadGlnjcZoANHEUpYb76LoK3ADs95yVzVbtigXo26b&#10;MMYYe5ZlFUKWTaDotvAvb3rEOlSCBh8iNyvBQEeoJ6guuDJY28LoC0EAkSBejIich5lqLX28F6Jf&#10;+A5dMlHp6ManX3/jiIJoh3DTC4h8aVU0LG+4brXzHfLeFOia+Mwvr7MGr4CdH4BTEnBP/z2aL/w3&#10;05UHCEA0x4ArGIl1reh7NDPEBF9lWhCZ/qZma/YG/Lv3PQVHDxAX3r22y22CpQR61i9o3wZgpZzb&#10;Jbt04mOJ8MqsUdwUiG+svxT4ler5QhRJcKfNwvPr9wD4FgA/CuDbhzOy9ynsl2nAXVfe9YjHvB34&#10;CkEHgEPvBnY9HfDFcZXs11yx8FbR7gLWYHxDcAFKiWXxUMBY0CSmcxYLMArhk1dK0ng1VvMZNtba&#10;WoUW4zU2BI6+NaVf7i4lafIQUfnFVQeBjGmjabAERHsvFnpN0/zcKIwqjDJERvH5SNKL/m0AEOr5&#10;osek1a2hiXD8B++JlQAAIABJREFUH5IiWzl7c4bZQFOqhSVvq5n2FatLWZdh5RTWZIwZ08YZgFA0&#10;oCvtcSXBhkPdeCzl4kWxZL1LVAFZgCIwFPN5f+HOXvDzzHPgxInNJvnkgdLTe0QbAgJmNKkuKGge&#10;YoFAzkCjEsRal85K5AWoFOmvQtwnoLN9nHUZMPf0J2hSJWiB5rJNxhSfwNqKZ0DFwJIGl/g+2lMB&#10;uJzon+6pFksD5m9M6cRSwyPx4UmwFtkR+9rRUA0WI1Or51ToNCZ1LLn1dV9EZLhgCoQe+kWuVsuk&#10;aAa4hFMAJ8ucixvrzgh4SbIOXMDBG4g861lcg00xQbwoHSRob3jTja8AjirQyjL93JF3IM//u9Ps&#10;ARngsYFNbriHokYO0Iivql9KnU8y4bd6Jz+Mf/u3U5zaZqrXdeDwJYehweAMhwB9VW1WT0Phbm30&#10;k+8F7CZYfJnZTSBur37d+668D/P7TmN1on9rnvZvoulNlOxOi16Ne6rWzOwLGcK/NxoOXf34EnPg&#10;KwR9CO+/DvAFWMjJwuNXxHpvoYUFiJkgL6M+YlWNKkJ8oCO2qLqL6pSM6mza/NR/ctMT3ype0Lzu&#10;T0b7GuzddRHNOoMjH/zLW3pZb/GfrchhEje5aM2WbikDDAG93XBFO3SX9uigchYwdFiKiECKrNDu&#10;qU8tYxkhBButirQDiu7aAGba0JWzhsishtSGkkC0uhWrC/Or7bzorgKnVnvaXT0xks28ZpIlBbSY&#10;7MckbSLt7MIn/ztxwf81bH9D/MnaOx8xMV30vREtNY2EMzXQjBQTqIF59DOER4BKztbXIpn9NY/+&#10;j4fTJ9tYvW2jDp/kwFKrHKrfnwalwhhTjJbV2AZ+ihrjiMtyAqBCAHMWYNnyp9HvfQaWAu9/7RM/&#10;lX6GXrGyq8iWp+q8xjhIUJopKXkX2fF4kBqNzNGtCNSMzkrGGTEmPY88dCChgKTJdHNm/27/vJ8b&#10;1TDp9qk6jYZQ9pOrgbkGAZRSul9JSeNq9BxVOLzGcTkXU5vX5VwrwBBmLeRTcQnWL/AC5jBT06y3&#10;0AuLOT57ORE0g3ABHDvIlAHuigWPPKQ5OYP29HplEIdw+yuAhVNA62QfWfp7Ls9+0bQ4CdGIAllF&#10;4yYQ5KXpRwDEAEkt8a0CNLEOfPoDvpm/ChMrwFM/j02QwKZw91V3l4G8/H2jfScGkjpA4GfFcNoZ&#10;fssETxNEPYfQcOmnLsKln7wIreU27r/kQdfopd9J498yJHcSGCYDMLtFHZ/rIPPjuf4eL/gKQa/D&#10;n34bjARNlooCv55Y/zel0EVqywaqbSsl44ooD5CfEJaCmsCZAuReA344cTg/7wfg2e96REMiACk9&#10;Z6jFv4KSw0gTF8cULb0AFCYeBj2309h3NlxjbmDwG3huI9o4QdA3F1LXOoJlABQdxojuUHvY2At0&#10;9k6ZSikNlcbKqpnSp63qXrRYQvZg0AcOA9npAqIrQw6nkoqqZ2vqTqDpXGcW137QQV6AEeXJul6p&#10;NRxLNZax6FRCgioR1FxhQQCnCWAOiiZgzRi+BQORA9J36v1eSOe1smff9+Jzv06c+y07W6MvWagx&#10;YPUqa1YzkQ9UNrUXo9GI0bHJoj3UQ10BMe03QuOdIv4YRpPmb6986mOA91RzIOtNoOgNKwmtkTZj&#10;ELrBijxbXYx6+tsNjZncu8YiCK0SzI3UGCjNXEqqS5KmeJlyB77m0c+jrHsk6mJZXatS+1RmIht9&#10;xQEBkGgxE0+pxQWGUCDLlqfzPGuNKGJGoApSFEU/m18+vRxVjWwWQr9Mq6cErA4aq0+Mpr5kAkl7&#10;kl/35s1nfPi1wOpdwAdevNp/MPxOKFbfnBT5ilMay2JIYjCzlg1Sy0ZFGivBh2ZgEAb4jon/cZs9&#10;8X/gjqcSlz6SyJcIdzzj7krR8UeF2lVmuHWwOuAukP/JK/9VwJMAPg7gDwi8BcT72svtz1366YtX&#10;SL6b5DdwxL5jv2TE11DtforgyDOOPOIx7gS+QtDH4S9eBlNCEjmd+fBWKVb+P7P+AiHmgmGdAp51&#10;IE0gmhAUojX79Az86bCcTXH5lkcxKCXwWabtxiGX+IUK4RoqwgMABYEEhJ3j21OXuObkngGHXalX&#10;4wcANPF8ONPmQ0CUATgo+lK3G24NbO0B2gdm4FqdEtlv8PBA0lnA/UuGO95A3HI0JElngevmYq8Q&#10;RzzsJq7JRmMPWl2Hu1+5Da6jrrKPNkRlDhFTaH6fV7vHZTyGPO8ZchiyyLBJZoYQlaraBiyh+UK0&#10;MTFl3v0gnvfOczFxzoa9PrmA67zlmktjPJ5RHZyKBcmhEiCWwZkai9DPe0vv6s0/+OeiAP7uu0ce&#10;3Am2eVR5tE4fApzfDbp0871MwLRAv38KD69E7iP4zBxOD2t1RsLCwf6NzKqJQ4Bz/V7WCcdu3aSP&#10;zWFNcCzNKo1HxahXQ93SHFbRk+vfg8ITBd2MEq5mVlnvaaOZmvZPYaUsBdto5PDJPGIe5BH7du0p&#10;AGqEcw3XmHT7rtl6sne9CzjwXYb81lWc7L5NLHuDWfcoFbGqneRlno/BhOpvKSULaT61kE7OUZqv&#10;w0tvPBe7HwJe8mtb978BHLrqriqZ5mGDXQXYTxjwwNhtswSfSfC7AP4IwetIXMbx8pNm/ysYrjXD&#10;fyaAO59xFw4//fHzah+HrxD09eB9L4UmAFfD8WIp+wVh782i4aQJrOa/MZKbOtrWMqjrs4DAjFDS&#10;LJn+dre784322V8lLvqO0X62SzdL6cJTH0Ton6gE77jfS3UgAEBBnxwQh0uZ+AbMbD0EED1MeieQ&#10;FavlFywLfu1QPAdcYwY+nd0tSXu6Yh/WRxwECDXxi5huKADIebuVaeu4yHrJwSsGo1SKiWuIyB74&#10;R1LWQBH9DBzEbCVtJD+Z0L7Lh+73SrbwDpj1o52xAM0D4mAsCHNgaANWer43Jp6K1F+L2ecDlz+2&#10;Oaa/KLAukTArN0jF2VmpXxlwekY1ZVZ+dAa0wKLIJeTvA+Xn0J5aKnpb2TcfTe2AzeB64F9+hmjO&#10;HIBrJhsymIyKNjMtAJvHQj9Skma3oOiiDTIkcbAAw8WKn8zEw1yn+McfJy64drz9bc2Pde1UHzBT&#10;iwZ1p4aGAX4DDnsYH77mYpYiNMyxPbkP4vz6z9daMoSgYRELiwFX3G5YPJWTmKdVhQ1kOMY4tZKr&#10;McA5Z5QpnFjBtjK5HX030LkUXPxMt3/b4bchrP4k2DtCuNKsEcqOqvACDroOBIIYqEowN0j6HHGd&#10;b8Ku2xtozG7d9yZw1zV34fA1d0EILO5a/sVDVx0+T02/26JUvimYWddg7zBXfJXRXkLYhxTEHc94&#10;/G3m4/AVgr4R3HgdbKUAm8l80bPfgK38vKktAslwo9VSGZaYDmAo6StB7YMy1WYyeT1e9N49mDrv&#10;UQ3pVGfvqaK/fB9Uy1ptCoMMfWdMoUxmimAXW1XseR0azZCTvYW7cDO68C2L7dR13dun6863kbh0&#10;Bq7dXN/8P/gbDa+UJUxeaoBB73sNCamcD9eMdcg6GQzOBXIKxXh5q61hELUngCTUUGSH+6c//In+&#10;X73ob3Qi/BiZfxxUE01NtMR/ksHcCoEAagJqarCGl+aur8Vppph+MiWW2QBGyPTY9ywZ1jWvCtl6&#10;c5qC5mh6utBi4d2hu/BfaHo30hbw4e8fbQ9PUFG5qSkA7xHfnNxH35ARWjwCUeVOSgFxK5HJPGi4&#10;EYGUJYUp6tMdSOjgIPMqvaPYDK496ND9BuxUuwXU1sQAOBU1SxSgKYVaErkBj7zBuVzz+xFYnvAu&#10;be2DS9zmQyIoUOcay9hbDeeCgoYVsrAhXzKq5RvwSYQzcqb40G2CA9uMKv3oK2BHbwEOvzYLyyfe&#10;7az3Ztrq8USTWgTF2kGTgDqBWAGYgpBpce5lmL7kANet67xzuOMZd+HoBccwe3RGl3etvBuSPxut&#10;+akguEapLzfi9QbcYLD/GBhenEMvNaAN2PdB+Xk4xZ1X34XDVz9xUnkdvkLQN4ObvxWxlnavX5x+&#10;6HdZLP8Wit4iBoYtoK6ipKaQIADzGPbJlMbCgudVaLpLcM5zY5rIkZKcO4CPfWhVNL+XhIlpaZQs&#10;jZ4kRAnRdBIqV0ClBaA2zOqNUjw0ZHoHXygBq7mpqUZ7/EiGlVEoh7ymdKoQlqSTYFpKJfVnax8N&#10;gJrCJYvYc9xw8AZGxCBLZshHkKHVnmWAxPkJgGnosscz/2kb6za8pTLjiylQgHkWGP7+jcTBg3R4&#10;sNtwrc8KDJAAMgNVgZACdDDJaFREiS1A2u2n4PyJJppbDeFL/GgN2dDaZ6AuEUG1F19h+Ne0C+oS&#10;NDuu2cnbrTf/h7a4/D16x6d/BKvL91jRA9730rX9BeFYR48P7HsWcPntjmpTkdPdaEuXPKST4NLO&#10;Ki6cKYnZ9ap0qzEvLOLRGjxTczA1JUy9Ztk0Dk8lOPbG2vwCUHdR24o/phpWHgDgTtGKv2iy+4cN&#10;6f4FbP4oWNYuYu18bAjl9WO3Az64POh0DNXY6LloiAJYME2XcTMUB99k2HPcINIzWFGF6EWBodJZ&#10;VNNzMDMJ/dVpXHPAobWDukmn3g/seabh5u/r5/c98Ieadd8MXViAFKgtWG3SjN5xpjR4wDwBMWPz&#10;Ir9i50OngWs/uP3+NwMCp846jaMXHgMbK9CiuUTJPgnwvWb2q4AdNNj/D+MHCLsz0HDoGXfj0FX3&#10;4NCVRx6bMTxCODMzxV37P5A0O4BLIGkzMt21GGUFYgWg0tPUeoBrT8+3nH9LL1uWwjqvRpJMEDAz&#10;RzAYYKUPybC6mZnAMTcF5wT+q7W58jHcfSDoxARkz8I2FdzDm9jvAcnkYTgpgjKJPjFZ5OI1qhCV&#10;nOwbn6am6cjDUQA2GEi4rk8n7yq0G5NchYmhgL4Tpfu1H0TICkgjnGWVJ3SlkjRgTb0iuqDCZdx4&#10;veGKGwAA4rhCRQ8oJmEOEIJaegYQcFrQxKlBiaw/BfMeMw/ucKCB0WFWImMfhrULuXcWdoJ9BD8o&#10;eBXxn5Ti04ARgpIgfBvNXuK8W7fQam2yjzPleiyg+q1KDQ8qZJpAhKeQL75TTRdhFq2zQhVDYJqc&#10;zrW4HypfQLZ0D7L+Aqb3AQ/dBxw+uH5XTm1Y9e9xhMadwFlXJqEoOiaO69TMilBqbQjJnfjlcOPt&#10;hj2/aP7c/wlmB+ZZMIgTBCSgVdXEqoiSsrSymbPQn8H5036QdNXWmeN2doJmwAe+57h+7a/83MSe&#10;ab9sk3O05DcgjQMDLX+VGGldCBh0/M//lXjJX3strAVKjIGzIV0sG4uH1BxIFOKa8+kVL9HssyBu&#10;vN348l2LCEUurkmFRwxhjAoPLZEFTQAtRIvuDHA0wb6ZHBf+NuAbgEsB3yrDHgUCDrLixWqGBj1x&#10;K+zAcw23vKqrX/uRt7u5E3Dq3lCwtY+ICSTrpg4rkbOWC6KEwOSA+OTr7LT/MNaJp3y0cMdlT64w&#10;1TOSoLtEkPdWdrVn9r6wgLSi+iwmiwEiH14AhCjEGmSah7DS/WhXV+4LOf4fafU78M1XaVn1gIO8&#10;0FozIwNx0xGE74iTS3Wh18QtX7eqVx8y2bOwrbHW+XLSwSfNOwto1yg+BqtyoBUzmgUzCQXWKwGF&#10;6MIPE+iKGI4GJ0AxWV4vmZHNxmIAspqMXqygWOp4j9N7LGkAYjEJ84YQAqCrwA3AwTeZu1JMetkK&#10;KEvwjT2ljqB0SgNQFqCJnE8w1dACVxyKR2BGR6kxNQOK2rknYhhbwAjyWIs4K6IH3wnOF2JbEPQn&#10;RMG8TZgBcBqbxxXH+REKQwCo82rF72Lh2N3od6iNPQYcgbb2GdKTBdkJZgFwSXQL+sf/sEnTgp2v&#10;xyN5BsBtv0Tse28TZtPYtBzMQPLM6dMld8VLNHx2L+yseVj3rnlIJzfXINRg9KUFdzChqg0BOQvL&#10;WgCGiVgs1mPb1ngrQpt3gXNebOnyZ7sLk89Djl6Lic93xgHV9qyfT4ndkxh4nNY0FXXLWhS+C/Fc&#10;YKsL4KDJJfss782fVrb7sdZ5SYhZBuuWSsFSDnJC2a1z5zTRL1YBBYr+NJLm8+H8lBVUqIFuqLEi&#10;onnQ9l1lbndPw/6r/hUf+MCh/EUX/q43ztLZj1jS2BXVnBlGC+zUzmZUHzQpchUAj7D8mBP0Jxuc&#10;kQTdDEjbybkBjZ9Vn144cC9JhtcdAKVC0QQFfcjiD4XTM78PyEmd7v+C1+zpRv88OgdqzoCa70mk&#10;TEQk9QSdg8rFIKcArO5U7SjG0mtM4TQcU+FSACYjFWpgfcZ0HaJUkn7N85Nm4aStTgAzS0DhBTVt&#10;2rbBB6B/PCnSYjr67lRd1vuuzOMK016G0O8CbzLgBobPHERx3juXTWfn4SdAywETmNTnU/nxC2Cc&#10;QNeaaG6DoA9w7jrX3CZJfer3D2phs2yRgEY53hfrmB9GG3q8ZdEdwAyACwHZzFHNosRlgEiAhr4h&#10;7xW4+d4MV16o8KeAdBbgMpClsHQF+LPtZsxziKFtT9CS5PNtWmsXKRjE1a/pOu5JWCgoloXPPosA&#10;EG4FeM7heQBZQHOgdxpVdg1YbKFLZ6y9uzna7g6zywDArqcCn/4lZPcDOPDCqqk6FdwZLK00bWp6&#10;mgliNbdayFmEyhwWiBAKc7La/8TNgmugesur6c9/5wJ8sx9aDVDzmM+COWxQgpkwKIUkk+Yu5NLA&#10;6q1AWAZmLjrLwx00aV+BhgAotVmDnyE6oIoAdH7V56u/UFw8+1Z8oNkr/s3iO/xkek3BxnUGMqrW&#10;K9aZI7g1fkXTfnYhuvdPozG5Np/8GQZnJEGHOGSZFkwLmqUJdUw/OjRLwywY6QBpE5YCH38Bcc3b&#10;jun+ve+im7zcxM0Mi56ME4oymNQAy/MDON2dxMX/dBSYA1AAtl4KzVGIA4sb2voPo2tLR72274dr&#10;nQWi7lUz3vfYX5QHwVAUq/dZ1nsYN7+U+Ka/otDFKvBbwhiecgHYhQlYcw500a44GPjYc0pIYEa1&#10;lXD9jQJcDtz4Hqb54nLfZQtkHxQzKDksnDFUrwEAfGMKu+Z2MS+2zxKN8TUk4B1rBUA3aGnAEFTE&#10;HGUSfCh7wUaqza4HWys8nkBYr+RsfVE0KnpMQCSAGqiFmiSG51yi+NideHS1qJ/ghWiwqWYTjDEp&#10;caJmNRNQaVawggLNEVgANwquL6/2ZTlx2s3EYDZGCONOYNWmSToNH1p41ocNH39e2cd6/hNWa6AG&#10;UWfGDffhI4Grf8IANoEwhTIP0FgNnZEBGCWjJT1cfzkBOFz4HnAl9OClFwtVFUZIaZoUxCRCjGlZ&#10;AwTmp5FaEx//aeKrftUwk0LZTMwmUrMslgcY89mgOTAkWsClMnCEu93w95ffb9+s72FYebZJZy6a&#10;N6SUCkLdlFfpF2ChmMGE241Ttx577BbxyQlnJEFXU0C8AR6wJCa0rLj4wbmzQfFAIUEnMHHQiVcZ&#10;bnlboS/+4w8zxZ0we1YkYzUFbP3gWGmeD0UHLJoIiuKTl9FfOB7muAmUVd/snrcQlz13RVp4SIEy&#10;C5zWlWgbPI9SPRUxkffJsZyWAzcQuBSwaUOVJGRQnWNrYNPBtDnFptsTBXMb2BcxPioCFDaE7Rc1&#10;wsy54lLBd4rlYamB7uqeWPWqzIBlVUYqKxP9lFTVJVPO3JQ53ULdvVOopb7dEuKPG7bifzaMx/8S&#10;gTUI3lD9BhH7l9RvbgqPjpg/UniEJotn/5TBNycgbtIqr7Z1jNos56rGCUW4Lrl+91eLb9IpTNu9&#10;fUXGJqyKEteh5qna1+WZItyEpWnD7V1CAAF7xxan8RFui61P+RD2PgOAtunSdnTW56hv3wgQpmxl&#10;mr902p11TZCUGnooGsv7STcBy0t/lmhvB1DmegEJNQON0mynQRoZDOj9HiDBBA4Fys1kbu3gaQAo&#10;NIWIlhrIg4aLf1oDr/yQ1/btCnshGEyRkKjlWhthzgxwSQfNyV3ITwLr28vOGDgjCXqEPswKDrK/&#10;sRahYYh2VXVWuo5DhLS5k9Dlt8V7wvT9PsWhkOvXCCihQhzrIEqBAY4pEtfCTgqGrQdJo+d988Gg&#10;VX7EAtsiRqWcAlLpm/fj9EM5AMA3DUWwUby3PczhfApKMRFca6ZkLkY6GzRVGt1Mkmklvr8PBkJh&#10;wWCawJKpZvRCFJorNaEjDUQQkZYTdqAcEnQi2mgf6RHeSKDa4F5V2rJrmn/s/W++iFD99gagiIyV&#10;lel4t5Xe7fGG6wHcuK07uf8amLBjSFvckAwagBywlGC6P7D4YUBDKBwKGhBSIaxNFjDzJSFbn4Vk&#10;kjSbBVv56cnY7umbgJlj2zPpDBpRG+aS2HBmW1wH9OFdAN4EHF0FLjzQMfGbVN6uEURyT1/1dYqg&#10;apU/SZsEWxJoAQmMZTEVKurcAUEo06a46LdDEpZlQBpMLEBFKyaf9S6NZoZgzoziyqoyZ/+wofMF&#10;YEGPcvrZnzIrXujooMzLfbiB5kOYQCbbyDeoJ3MGwZd4bM3jBGqAOlICyhCTeParTIhlnCkRyrNm&#10;gCkHQtfTfspQ+JV8aeHzhixXEgPeaOAxXEKZ5928T5BONCCPYsmf+kZDnmQaigcNVjrM1NWB9c+M&#10;hG6gmSq5WrPMNBwFLogUqehRTeNBBWqIfWtwiYP3rTbpOjFeeyDeDdupNaUQCZBWICcKCxNBiwmF&#10;TMAlCVBJ5xhq58o3ZhJ/Fifew6ZHV5Cjqv4tofZbbff26m8U+BQ+WPFofscvFRjbPtUHi5pMQnN+&#10;8Qm6AZUufDv3ntwPL60OnWvE3DgsRcr6fdFnzRCgUAaTVlA/oRomQggTamgHkrEmeoUTUFuv2sIZ&#10;Wyr5FJZb8cLKFMpyDxvacoyEUCNuMdjAeWd8Ngy1c7n1mbSlNoCDxK2vpJfGFJm2EDHXmjEMDxmh&#10;TsTo25lyogj5RGGcCC6ZUPE+sKrEN5RUDESQqL4sDdkdszDJp/y22d3/gWmaQgiay2NUHIzDsLvy&#10;ZQZnIJCbhjxyS61LgJmzIa0Li5DPH2JYhUWvPpjTkeHXFgmEOO+d27iy3pkDZ+gKEAhl3Yn42dZc&#10;NxcrlEFibm8xHXikzn09kM4XyLOjMC3it3XpdLS50gdeIcWOseOobX8KePZL8rzI79GQL2LA9tbG&#10;v2YqNqo1sHwpL7L7cPO1j1prTRJG1yGl4maAkaDXgeTHARI0CpQCE0HkbmSEIA/yzo9IEKWN11It&#10;wpyFvDYKQyyas80xA9hRdEtda2O1QpT62Cr9n3jYiAeS8sUt7nucgMNRDGGbBP2CI7B/ehat0Ekz&#10;S4dEF2t51IFpiCw9vaQMVo01ZwAO1qHan5XafaSdvGnF6pR2Sz+BleOAWhZF3XWmZ2XdBQ7WmbAw&#10;ahaoeGKrDu82gGLWq3zzDKbomCEdnJ+1Axn2qWUe6VgxdngmTRFVdzq6fqxy55V8kmZtC91dds+r&#10;Bh0ZxIyGsircWK5BABCoJTA6oOYBj5sPgr4Fev+wOB8GpsVNTFwGaKGZfvGZzy8+nJkEnQYklqEs&#10;Dj6yW2sIXEtumiGBFeCgKNjNXw9xBVyS9IWNmPOZYwi+tv8UAoSQo5d14Uu1UIxn2wYYtCqL2FuB&#10;3PERDf3V+xD6C5tbi6L6dFBMphpUyOexsnB/HODB8vsKuWzW3vjFmxGOfRLU3hTMfM1mvMGsqkTY&#10;ZbGFYdGFAaVH5Yk40pcMPplqGvKVuVDU/MsNg3DDxwXqdC0yJ4bV3MrSek9yWO+nqmPdBr5oKOKR&#10;aEDaDwPX3uwMupscy7E9DoO9Z1WANAec45o9WT1T14ZVbHxIs7w3OShd+oWXEWJdwML6hymur1XS&#10;rZkD6VB3snQeCJ5iSTJQxW/ps1rXOt1AUGcAJJvZzofnkIy0eb21KFUSNVI9ZGysDAUNSSj6E8CN&#10;AhxkFkQNDIAfcvdrtEEGUEFzFPg4SS3rm9ODTBaNjWyQPr+e8XmEuSCgRYF+rw+tM/pnJnw5YKWd&#10;Q0yiUUBR2wGj3HAs1hcAURMNRBESPbGEykGIQsC5yIEaRiXjcYmAAmjRRZGtwgz+GZ8vr27Hs7x2&#10;y5GbIff+HdKGnHIip2Kp4K2E0+FJohkd5SQ8Tm/Yx3bHMlMg/4efYJH3p6OhsYQ1w6njhjF8ue61&#10;+nNDlb0RMA0s8v6MHs8B3AbAoMd3bXPsQ1ir4NzJMaDBtw3hy0UaqP8eGHsPPCYe6jbM77BteCTL&#10;O3cEwBEvsDlalQt0TNNQ34P1PVfRrvVe9WZGgTBLgGTG9tYSkEijCzIrP63xqGHpXAYWILWBJJ1F&#10;Uot8S1JgstWCSya3cTYj5qlL+de+UBx0XwzLwajSbGz4IxPcbC3GQLTKcU/AmAKcwTWn40+cWjAy&#10;g1be+1aZq2rdWcSvplSlxzmTxN1vIXBtedh90JhoI/a3Iao0QIs+8vlV+M4G95w5cIYS9AZgrQC6&#10;oag3pi2urEUwRbCcJro3fPwewcwUMPPz0BN3AJq3FUEGiRbWdmRiAYRBknQZvtXHXc/fLvVcB5ZR&#10;fOSn6F04DcVDiCHa4/r92nupfWlGqoF8CHmjFpA8iVoCDo7a4cenU2s9aQHXv0eQhWkL6kvpdYNx&#10;VP+s9nf8Vfs3HDMIxrDeUgPgXHN/+FjhsCtGttpya4e72DAqzezk5yjvLVa5xrSxwa1fgRJCtvWK&#10;jKp1t21GGcIKkGsC6+9BJGZ1Dr3swzCy19bsyeofx17ls8NBxhbFJZJ2ZkGPmM4YSJudZdKvjHZc&#10;PcXyXCrBQJVkEs2ZS7F8DrDvaGz/9H4gSXYjSc9GlVN/G+vGZonOlg5Rs+5s1JxFkrym/NFma4AN&#10;1qI284GrDAEKG745sReTlzrgcsK1e/TJEjGGn8aEnphSGQ5s7cbUbAIcJGa+Dzo/BSuyKcIaYMxX&#10;tcZLpp6lWotV9PMFNOdqq3Fmwhno5W7A4keAmYVcvF8O9e/rQF+GrQWowCfp7HOKF33tHD7wouMA&#10;YcVvt0w11+8yAAAgAElEQVR5CVikYAqUNX1HVfhxPxsBJI2H0NgdD3lvc23g2iFX2zkqFBqLYbU/&#10;Ycfi4duCdLCSzhU0NZ8kJ4v28S7Ovc7whb8msARgomZoWDcLx1p4+HnE8vu988WMQRxQ8jRrbJUD&#10;HV38VGrw1s5xHY6ohjgMBjpn0mzswbUnEvxr6XbcTQetbh8ejYe6Ab5YB8NsAlvc+qVN+x8jXwGX&#10;bg/RDm2sNuj7nL8D5t4ChF58DdospdqpqViULEmAonAawiS8ueFe20j1DaBWZWR4X/mLjOzJKoh1&#10;DOg9HGcoDnbwTYaveaplaXLKIzmligNrHiudw6KzrTcg9Q7+uaGz+nYc278amyxMuvoMa6V7Brb+&#10;bQAnu8Alf2lY6IvtK6YHExlfghG0YWNrMLoEa9cAUeoePk6QKaWxF2nfAciRo8tGcopqMKqhsicY&#10;MExf62KDziU+7Vzhi6W5Ht60gtOg7b9RbEG+ylQ9XUy/rQ7ra20IuLS5EDK3iN1XbmudvpzhDCTo&#10;AD72XOL6v82cT05pHulXLMKSwZBArKo+ZqAZlS0LUjwnkdP/J1/y/puy5P0BYeWZwuTFijQZObG0&#10;kcOj4gAzFZfcH0J/ZeeDNUJI4DiBBpKn/pCdPn16VZzd69qNEFzqywM6RtzjoRNNoFLE3BVFrlpk&#10;92Pp0gxWaQTLcBuMPb4dmFhOyNk5DeZjE3XkM96WlATaYM7AoCAclAoEkq7MwIMAls3BYiJSlDU2&#10;DAJzrV3oJikm0cPJkl/QQPBx3srjyhu3FaF7kiu/DIi58B6DeWzb+7gmzGkhyFeIy29I0DpgQAvI&#10;5kc3VegBrQOG00eJKy4POIoA77wxmYqZ6epJYcb2N8swKFPGHAwWt6h6GPqImy4BkGMQFlnvPRKn&#10;KlHCFJZL08+JBnBAF90EHy76uCLmVJGy5gIBc+U+l+iMRkOgfYO0+Bp9+T++H/1e10L/Mph/lQXf&#10;3l5RFiASyJsB/yCw76sINmYjITVUaTZqkx+Kt0JQjUZvYgWMZW48U8AcCVdmbpQyk6CijOIHQBhh&#10;NBFSd8GVhu5FdGXKHUcw1XFEMFC8WBkB55Bp9nRR+d70ZX/7x1nOvltoPVW9fBOkBVhW+i77kjEh&#10;IkPurawwSSatL6C9fwlfiVo7Qwk6AHR8H8vZvVDkIkmqykhIRGAsIh1VB9JQuD6D93t8Y+YnReSV&#10;qcutQLo/WDpjSEjrI+Zxd8ODX8ZgmRDIsm6erRzB0umoE2tmgDjDlnrbNYNGPnElODubK+SIc6Jr&#10;uO81Akl1/ASgC6G7eK9vWVEsHx/eoiNc+Mbdj0vCq+0ka3HGCAeLDm3DvPbDh+KfQp3oPUJ5GM4I&#10;FHAC02BAbi6YvySIn6GUiaXqSWpq3RdBO5hNGzg+tO0qqlwCFeHYSCorIdnBth8goNimCg0+t41C&#10;jb4sYChP4YuTk55Q5TMl4AZ34XOYh26AwsT2CJwnhaWBR6MyWfeAi+Hvwz/ZX+Gb51KhzKmBUcIf&#10;/63LYrraAEOegfkhARbonThJAJoVmosaWmpyGWiNuKc5RtSrN2Kk7LKJeWD3g4YlBf7ym7r5N//l&#10;J8DO1yNJAStAdUMN1gjvXQDez4LJG7zDKxW+x5DsM0nmTEoXny1j1AEgIL/5R4mv+r8N6Hi6xkzV&#10;3zD/em3olZSuReaIOyhYgimja72pC6ammCzgLic0UZYpO6Qi5JUyzwARE9oUGi0BXqL4KPr41g/c&#10;bWgppOLOMXIsI5ujCCioiZ9D0nmd0H1H6l0PaO9VhrmY6lrKiABD3IsJWLrsmBYEQ4FQ3IUHD+To&#10;3r2NdfryhjOToO//UcM73trPvvHd/4zWzCkg3ScWqGgYLMSqaXRQetK80boAA/M02aVBdjEYzJfK&#10;KA2xDkOVC3Tcnm5iYlzULD9Ed1FuB26BTEqUKt1OiUIDuOVVcN/yv0CX3qXiuii0MRr3PsAaUcKV&#10;wmgKqKNzrVzak/dbCCjmby0fWALY3gFjUTMXqPgQtANXDaAqpDLeHI0hW5Fs/mfyk3YjcA7QMNvX&#10;P0accw765/Xd0rH+29X4CiA1IIsVosKYQ5aBoLWRNKbh5DjiLCFVlFHtxscMYuw+hlnwApC0DcXm&#10;mdxHkP8jUH580WGo+n6COy6PkfjL0Jy6LCQpoC2IRql23eACVUssl3D96fc3tNFR8btVzRilYcEa&#10;YgwjC1o49bBH/wfOf8rErYf/tcUcGdA/TjT22PS+9Ozlov8BNXmKibeS2NWGWTZIA0z3mh6bxJwt&#10;4Y6Xk1/9dmO+crM0Oj+kZm1AIdqyIAVr4a3VwwAI0TChhkvUNQGBMRIrDOqhb7GnXem8yLAEm2w1&#10;6TATd65DLHZUY45t8D/RXTgqy93vzPY97S7cvxgbaRywYs+KTjSXL8Zq9yYN7mz1hDoDJABh4JsT&#10;dW4GBAu7sLTU4Pl3m917IcLq8qfRafQBJrUFK39gg5EMkhgsxLLzkE6m7lJAQJqRAaYKRRqtW8xR&#10;+TAYvTnLADMLGhaK/vInccuHAw5cuukanQnwJNcLPhIg8NBb49ukc4hMjgZ4qjMzBgDBAA+ag7ke&#10;NOkT8JAgoOUILkPwIRJwHdR4XuOyEbuiwShCeyDttO7hriXg6NcAe04BYrZ9tx8asMcGxNQJXMJj&#10;YFEr2TaumiuHRI2OZfFIL3qmx8Snm/RlWNvW4FrVaPzTQoPkrqHkXiboqdqpTVASHyRtzfupThey&#10;3G3leW8xe0q3eyzprh6ZWKZvPxSPepniUeu8Zr1NTCLYgfr4RCqz/yMh5Bs8Y4jjHzjfcPh9vro5&#10;efYtsxHJdrtq0ycSbJ1XDUg8sWFrNTOuBUAKaCJmzJR0ps6bejGSoy+IUqhISoduQdNYNGJDCdZl&#10;9GgwKqhczU89fOz+wyv9ienQQ+j34Ke6zuW9ha497BrNlZgiOmB0fWxkuKEopoDVSaS9eDF5GoLv&#10;/AsUd4BiEIleMFRsxN0pHQFvVDVqQaoHQwux3kMp1lcOalHurh0KRLdzAOIcmh0/AfETpbMuN1Xb&#10;i+tmS6sn+OBdGVq+C2l24Zd7kvWz5dVwIm21VuAAMpgogVDDHYNpGIq8P9l0C23IvwAAkiQ9JKJ3&#10;RVPAOr+BGRiMVA9oArMkprVgYaKBDAkNDupyiOX0mUDUQRAACVAGqHgI/YNI08/hORcrjh5af45n&#10;EJyZEnoFhf+C6eo/o5FebZ4WbTMGmIslhEGoCMySWL9BE5BF3J7qYwgkqixrxJCIVgeeoPaAfPkj&#10;2Ur/PjkdN3tUOI/C5kLcOMOg6K0uniSTOyAT50NY0wmOtkollNH2pXn3oSBhXnWd6qrbAgIhj/1c&#10;8PuGIm0ymZ2MjIttRlIJSKCkK+mEorjpRegC6JaL5K45ZJx4sBdbEBo8RpNE1ESrULSRreyvYs8r&#10;B/11ZZjt0lDbpiNgvcEt1aBfLrzyYzAPUWw7bt8AUKDwgOZ0piw1YGV2sjUPEKZqoSjweUAv6U2a&#10;901jsvnvTwK+uQruznvLS8A/DpPXhBd/Bnjg3mCXTp+CGil+jSFpBELRgdMOdh8DQNj/Zu9dg+y6&#10;rvPAb629zzn33r7djUajQYIPkSIhUgRMijKpV+QHZDlyqEiWHBmah+2aZKpsVzkZT2acSTl2bMMe&#10;J3ElVeNJXOMpp+w4dux4TCiW9ZZlqwRZL0sUSIkUwDcJkiDxaPTz9n2cc/Ze3/zY597uBiFKski9&#10;2Et1BRDdd5999nmsvb71rW9d+T4I3AWEjU8ik1cAXpgqsC56zCfPNU0ESoqLhIlLJDCpm73WpdCn&#10;zYBXZEuELgegUeeD6hRsE5x41qHHcLy4PsMocOks8MDbJj+2t/8lULXq0KrWoqRe61TDdux+y6xi&#10;6IwqTMk48N/42DnP3ruRdb4LruW2boI25x+TkGYKu6GmItAEzNEAmCTOgTaPW5KZEQZIkr0JWg/v&#10;QVk+g+pGAD/+5a/Ri8S+U946X7td/u+JD93RA+KfKUcbAhVnDoADJCC6JCQnaXMu0FqgI2GKecU0&#10;iGklkLppPrBFmGXzmROUG+shVu/HsXf2be1U+udnqYxdiqa9Fa8FEikuwbyhLuHge1KXD2z/4kWj&#10;SISjQsQRFhBGaw8M673LkVuh7Om0i58MMN6YPJeD+1WBc8Bo1LJQP3fx57gpjMioINZ4YfeWc0r6&#10;3Bw+CNBWlRrEPJKwRI0JPJkeeUmt380h1nuQNfzCVo1L5Em/inNojGlTNnlhy0Xfv2QZ3ywgz1Gf&#10;HYaSkPomE/BcpYAANkVFvlHCGHKJz9i23MBq/JppHpe0COSVPPfrZjyPcU+EGkoB2UF0Akoc9xjf&#10;enGaLaHAmQLt6+gi5tV8O3UPqS4ae/M2F1M4aA+tqoRetMGNBXDdW8pYbjwtZokMtuW7k8cEzTVW&#10;P4Wp1l4tGnT5fW8FECG5/7CiXPTGTeecOodx+3wowigEJTiKaS1AKWKbgcGlz6P5V0EToRNiNwFW&#10;XUaxjkAlIUwXrfuW4ZzL1rHkSmB5++88fQ7onBlpWZ9V5gAy0EXo5Jm8aB7ipuDbe9jppdNbfDIE&#10;l/9XCfFh0PDs0juBwEHMQcyLUMVExASS2q6rgA5KA6RG9CXoAgmBCw6ODsrhmvPxvfjIjyxibacG&#10;HXgxO/SzPwvc8gWiP3sMLP8LQhUoPrVKhaMyo9BTJAJSIVFgfYN0RUBC8ycmTiA9UYGQGhBStI4+&#10;83+AxeW/xk3/hDiVHJjQgKoUokxtBK15VymgDADTZsIUcKbwcexwZ9If730bvMvQau962LusgYVt&#10;vKvFePfbvG5AMarLkBfF6QxLg2AX3fw63pAwjTH+NOMogQRuehRj2J+LQBnbWjOnCCkBHL+nACgN&#10;SlIaZq+YDKi2Ovz4q2Sze9fRtHh2LySU5xHqSiQCUOokEuDm+Y13+a7Yh/kaOHCeMjMEVUSxhTjD&#10;7Wsh6YoCcAgIirgZXpNM6ZSEK8KZQBt5zs01JVMDgJh8b1aPK/W+vIkIGmQkQffNnyAEEcqYgA1E&#10;RIwEWPsG8Oxs+70yWacIjWiKlRVigs2yvOej9WkEKqOxTjeIJtEmmVwvXnzvNhMwMakFZg0EZReV&#10;h0841GICwfAxKeNwLjC2Uhl7lMl1xJZ7uqlrtgzriO0SFy7abM3dAK0+GbUcngENbNoOb17HyZxF&#10;AXEum8rz9j7Jt8DRZ65AjPEuqeLHSI3pnZL6OiREz1Ip6ZiJz1QmqxyjhJ4Qn17QAghC3cLolEg1&#10;ghh9bJB0Td8dXyWaQUblgtZsUS2tNRKjfCxbIUbAUn23qm5g3/Eaa3dvX4P+GnD0ZGmx/8wYT3TB&#10;w9l4DbespwAosik3O71XZ28BACL8HUDxiBTud72GgTI27xlPMU/A0SRPyruSrit0a48apmckse0B&#10;KxqBfA9zmnoHlYNj1Ug/obfdTTx609dzg37H2IvXoUOA3atAdxQss99AGH4EOqw8Az0jqEOYGEzS&#10;zSemUBs3Tm8ieWRMJS/CxA3xEBYQadEFxrwcfMa33L/ze/fU6Ny8eWQjvBNRuAaKi4BlFCqUClgB&#10;0CMpMY6dy6Fts3cuA7w8RsQANM5j28cDyEAoxKKIGDM39YhTA953+2ScbhiKY0wvrGeNoYA4UgXm&#10;IgjFhAomXaA1O2/q2unlK40CVopqTSSVwIikTZDGqo7FKD39B5tBmg1O9hSk3lgRxCopYsZU7ieu&#10;mYNI+rsj1EPbMy/FFXM5ZtaQqgtCQ5y51PwVVA8b5xEZWVuYvMEFgNHIpmudSUONuNRYKtDxhsa+&#10;vKOb9m0S0dCQK589n0Yymx5qOZwWwOzsV3/r/m1NVbZe1y1/bygIKdIVRMCrwtpfIar+Kq0J6tg4&#10;K7Es5U3hv+w1A1xKd2naZFBcE6DrRZ9mR00j2tcRxDyoWTpehwlxe/b4CkCdLuEYhuhfdC2PClxc&#10;BMAVepAu9Yu/1DgmjnBZQdHLVTd3ZFzvAu97y5K3+g9ow4chJaglhQ6wHGDOdA0ANCnxhKx7ggWF&#10;Pt0+dAAdPKu78iz8SxE+5EyROD9Na0KrEOuQPGt7FQFcIIMXG1dXSrN+iTFOFUBTEOG89nH8Pwbg&#10;Iob4yUUUr99vGquzlBKEweAQ/EXviUZuz0ne8ZLv8fv66Xo8+DLg7BJMy//KengUESNnRkUF0QqC&#10;CkBJgSXxfJO0qTRrmtIQFEdTTwiorJEFAcRoMpAYeg9aiL+J5dlF23sOF6MWL1Z7ETt0AMfeALRr&#10;4Ol7n2Q1/AWEjfcFDSUkByznpD417SBpkiI1QRwTVCa5VBFSpaIg0FltsP7nYl3+Unhq+alstgsc&#10;/+nJYVUcEB29ZYRGwo1SVMh0DJGajgFAZJQAc5HAMWxlmMcWoMGe5Kh3NjUK2a68pkYqAyCkixCG&#10;qj8M5f3xEg0MqA3H5hIKbmKEMAAaAFaAMwIHROa7cJ3ZfchdBwjpgSTT2iCOB0OqKx8CrFe1iA3u&#10;eGLb4TG1FxaqdYJVKlUZYlOnajyXCDACopA8vxY408bfvEzQ60DNSKvGa/Cs8xAjBVUTEQnhtkhK&#10;isKLiVgNtQZ1AS5ah3GER2gMERtdbjJ9n21Jhs81AaeleW+bD0gaIUOIBGj0wBrwgofoY7AB4/Uc&#10;z0kYNVJIOgupZlojG2r5129jpVPnAUQqDSoVRGvCLqUaeLGC4Jf7mQEkaZEci9D4bB9ABx1BUSYQ&#10;ZNt3IsBIEUPu3WrxxrmIU8+esjiFc9mSIAax0ESKF91XNHjWTcLG7eFW1OahG6CvPM7S8mNWL/6y&#10;1L1TgrwpSw+Eq0BXgRIpMFIjqY5EBiCAriIVJAOkXPw8OfrF9X7956gHH6VGNViK5i0mFBFAcfuv&#10;U/xp2FT3JVGoSqGMnwfZogIHAgxQBHjPQfsH/z1x5vhFK3AE+WWz0Cy/4JxQGURRgZBLXgNQnNDN&#10;ydZU1HofOHrX+Vj2fwNx8CdwMaYSOiXEM8nHps2lqJIKCpjqguiYdAIANM+tSUYIITHcS8Sfw4d/&#10;5LNYmgM+9Obn5Tb9TrAXt0MHgKM/DJy/F/jwj95nqv+71Bu/ZdXGGoOJRBGZQNHjCLSJqCcWIQgU&#10;05Rcl1rUBn9VgP80fOjeT8Rzqxj+fz+07ZAWI+A9RESAKVCmaOporqBpi1RhdELoFKGt9NLDAoH1&#10;yRhUYuMyecKq/iNwGZPQwuaH4pl2uDmjtknh+RCGp8Mkr9hYF00qoYP03az5NONoRkpOsAsnPr3g&#10;D6egWYtsl7hOC5gmtUXzjtSCQE5IK32Q08FBoT0vRTX1A3dxE3JvbPdNkMz34dslpUuTnGCxbR6Q&#10;jEBGSA6VbK7bsrS7GT4Mpy0n2t52/hd/j9I2ShvQHEn3urHFeRStaRE/gyQ3VqTPxeOkc0JErJHV&#10;hD2H2lwYincthba3rOnmfAQZ4TLSZYjOb/aa+0qlcH9rG0v3KxKqlBGSb7/WLqe5Fmuf0bTbbGhL&#10;PC95fQlAG3CuS7iuRK80FXLbunwtn/G8m3NwBaRoe1z3mLSmdl+JrOUobZpzRnUG8eMPIbkBOaEZ&#10;vc9qv6AA3vnsKXtAW35NtR0EUwSyreMYxBuRk/AULSgu28v+MnDgyHgE2OXngbNnS3zwoXcXiD/p&#10;wuoJQ18EQZw5+pBRLAclQx4VeaxBjYR4SlRRDOG09+mMg/85vPvuT+B9bxlqnn3IeVcDBSA5gTYo&#10;s0BWCOb2oT5+wrVae66RfI5RPYNvEVIQomne8AY4A7yJy+iK1rC44tZLXzcnyFrFsuhMoLbTO4Yd&#10;g2Rb1jOzdA1apJc9du4UJt3xTj4DXP5aw4cPP2Su9c+Eo18GyrMp/PGSzsGRYjBEpF6GHqZMUTpS&#10;QEIFolCijszZxieJ/v+K1ugjePXnDI/sQO1b7cXNch/bI3cCN/0YsXj3abv8hl/ARv1BzcKPCv1r&#10;OOJV1GIK3hVQOIgTwEGSyhTJaIjVSC32oHqSo9U7q6G82/qjpezGK1A/+MyzDmflABaGUbG25KTr&#10;6YMARoqKxowCkygBkAEQN0YW1hu9y/OTMaquAE8vbzgXHorV6kGITsrRUwzGlPs3DzAA1eoJzLTP&#10;s9oeoW+Eoblh2JCgi3Rj7BWYQFgExuqtsewvQ4aGv3iU/P6XgcPlQmK2IvAQCTQJItKU2TBB7mAE&#10;OYJkeiGv6zruaeFieMwARMOar5afNum3IIDCTUCQTXZsA5i4ykK/7gKyCP4rqN1euxCXwrMbXyfO&#10;bUPOFTOIDYYggrz+/yGP/Azk7/8lSlscYMhFU4rAYSJsc5FJpAjLDWAD4HNA5JU3659ZB/Lz0IIT&#10;/Vog5W/B1E2slKYlULWOLBAbz09A/CxbmQPmjkNxVWl1f3mbZgIgoFEQEywLCuDgY1gNKGPiinyd&#10;Vg8BCh1sEGpbFIlw9IA4BL20csFz2sX1njRIjgF2X8fiwnK7DlwyRHpkiGqgbG3PKwQNHJWsavf0&#10;lzuu1SNAqwuseZ427EBts/fYeCgARoPUJmB/Op6+P8fiwuaO+UNvBnAEeuVpG737yMdwxx/9d8XU&#10;zE8a7U0WbZ+5ogOBUwSJ4kCAijLQZJChPm3V6rsc5Y/CSvm47nsNOPMhhN7y54rW6CM+tl8dNFIM&#10;yKJVkCpSA3D4dbkOzrcl+CVBpEJFYBBEUrLmihO0iNRaqnMu8tKbtoAKjPEsQnmBER5wUPGJoDhm&#10;S44pLoyAbbTqT3zAAYdjSqcdAc4SePkpypn51XjF07/BevARZf12dVNviL6+HlVoi2u3BJm3RLhp&#10;ZPxTGhOhHCmkp+oeD2HpaCyKdwH6NEyBa54APvear+HG+c637Q6dwPw9V6NY62DmxAwkGGR1iJNH&#10;Tn6TpvcNtPv/GDh8J1BpRKYfN8a7CuFVoRpcr3nrepWZa5z3M17QEWhOWM0Yh3W0XrR4CrH/QOaK&#10;k8P3v+NpecXPMex5PfA3/+MlD2X1CNYb3Q9nPwe/2ppotTsA0YHOgajg4BCtT1T9B4CjBhzYHOS3&#10;3wB50x8hxvjbqM98EKJUFRmPFWNEeiAAohJYeAYah+h2N8e46R8SDz7ei5fv+Y8Igw8ADnCWWhjD&#10;bQciQgStXEHRPYNXXGZY6yP48r0IdgLOATGmrzu5qJFsRLSg6rKnFmdnhx2OcLHRCFj1JKz3CzCZ&#10;1kwVcKnCQE0gyogImBIW1DxGVSGLANBe2ECsF/9Ey/rzzqI5nzGdfzo2RIlgIgBiJE1Qx3brIRnc&#10;mg59dgb1/EN/HEP1aTgRBgB+zJHYPAcA0BhdrXoG4doB/DouaTf+L8Tq4nod+Zsw/VP4jJvCO5tr&#10;CaXCCqMzqVXOYmnYx8wLxNQdAnjsp4Lt+b33gfowwtjBNdc7kjRjKuh3AE1Cjh7ycBZsf/3Hrytg&#10;vbwQ271/g8Fod0oLtwRwcFrLpfrZR9ui5b7V1ATj+wJI9wQiqpE+hne9OfT/3h/+X7G2P4RDFMvV&#10;5wGRWxw6IqKRrCsbxs59Prv0+VkoUa+P7kG++jMwyZ1XQrdfx+ZBAyhCDedw8kDEwuJFIx2BPQ3g&#10;9nfQlfefLP1rf3HKD/5zxPAWzeZvci7bI7QpQwloPojRLsSw8qXM67395cHDaBcjP9/G6NN3ALf+&#10;EfJM1j2WfpGG61wwQwQiIkTleFwgUF5VxXD+X7sau1FHc84hrWOEdy2JAJyaRKvJAFSDmRMu23Lf&#10;HTictPGvPoiS52F1cY+rRj+NKA7I4Z1DdCYIwLiBToxAZC1KngbutDE3ZrJKDzQbtrf8N8Cyu416&#10;Atr7fVSDlwFyDbL8eu+LOVW2EUOukhklG5JxWNajR63sncw7cw+E99ppvLqKuCYHjr79ktftxW7b&#10;btDL7r0a525+Sm78T6/fJ166+vjyqd61M1V/NsPyLge84dg3aZrfYHvr++BU0p0aHOJoyiOvirlZ&#10;9aE948ngJFTmQ6hX1iygyks3NQxy7uNA/zTC/X/83OO/7ncbophs4/UkAZgmCyIAWQOxBM/fBWw8&#10;DZz+6PZx3vgHKfxE8luprfE4vWXJUdKQ4OGGlfrxf7r5/QNHgG4H8DnQ6iQCl6IpoxJMdGKMaYzx&#10;+8znQAyY9IdnM39hcz7jFksEGNNNlmcQ52GtFnD0IojzTX8IZUipvoacJ2P9bGBLs6um2U0GYGq6&#10;O6+jq9t5NqNwGSPVGOsqcFjXurqauXPSD0MNo4aU26QOVQFVMPPAB34M+Zv+ENEiiKbvvDRkK92q&#10;0MVxDhXgFIgcsF2Jg3Gx3fY7SexOBcga4pDTzbWzhtltW0hWISTawTBs41o8f0bg+ruB7iqw9/Em&#10;l74l3KRhszyquSe9NdxPA973dc7p0O9DfWJgJ/UzQNSnayxIz8IWX7kl04vtsTsv+mz58bmXNveM&#10;AJedglChzbJTbTJWei7iZs8RlwEf/keXmPPvjPuHQFzTMlxl2zwnxQ8w8GwG9BX2SBuXgvBx4GeA&#10;g4tuOrxyl/psxlQzl021LUjLU8WcH8Faq1l0FzbcaCNsFIAZ6sEIOLY5v6kf+T3ECBgJC4Q9uQE7&#10;8b8Jfup3PIpS0VsWTO8mzl4ecPSdBgDu4P9Nf0138lyxSRuKcxB18HmB3p/+9+NDCA7fqcDJZkd7&#10;IEKXo64JBB7S9Kkfo3Ypxd28W85eC9mYgz12O74sSe2ODwLnLgPu/m7BD91NvO67Fcff30KrlU23&#10;xbMXHXybLpOwtiEBl7dG+mis7aOvFr3yOO3pxy69vjsG4KJVf8mnX4a5U3sPxnb260HsetuwD1jg&#10;Hz1yTfbgNX0L4cISyuEAF849/qw06HesHfoY4CKynMg6Hr7wMBVorBFGAfUIqCtJMqWXesHv2PNv&#10;b/tPQLVRXNGdvYxFsWfKuxnxLrOag4HJ8voorPQ3uivIqxLv2dnJ79i3gB34GeDkXt39Y+iqZFMt&#10;tKes4DQDlQHDEdGPw9ZGb+He9c7wunrwX37+qxz4VwAcERz6VXdgIXGiTs7tI644E3HkV5rtzhEC&#10;v/z8hPsAACAASURBVPrVzrRx6I0dPEmcXzD89j/+qk/1K1szrUMAbngIqAbw/XPwovBwECoCPULu&#10;UEOBB68Gjl8xmd6OfXnbtjo3H30tqPYLnMORekq9Dh1sEJ7wQd4L5O+xkH3xgXs/urLvhttNphbw&#10;TNkF3nn0y429Yzv2wtgd/wHTeQHvM3RbLbgsgxdBoGBYE/2RQxkEdZXvMGB37Jtjhw9j33UtqBtg&#10;bm+O0cMZxHdBOvjdDioKUCeV9xBBcDX8VIli1wZm90ZAIogIxoBxPwHRhBSk7Bqw9qWbMVgToCSK&#10;6fNA5lG1gGp9L7C6G4VlaF/5DGZv+dKmGHGDNpFsSnMTuta7dwmj/mWoRzOQmauBrELe7qOYWsdM&#10;MURVtTHsZ7iwMY1RqVjFLuDIkW/WCu/YJWybQ/+uP38thPjnNlP9MmelTXEIVoobopK69URW5h9X&#10;4gOZl7vvWrvsmcsfeCLyxBLO/emj36z579iO7diOPW927aFr4RbmsHDwWqAo0Op4aJdwuUCdpUpW&#10;FQCxEUQJMBdgEkGJE7Gb9XMZ7vnwlLvtB+d06cxDbn7fDTodVnQ4m2smdF7oquC1jk7z1kjhMp9l&#10;Ts1FMY2ihEMBWD1MleqhqczIgUwziTGoc6oWvCAHGEzYcCMmxY+Nvr0y8KLaFogFAkCgMurI1HlT&#10;E4oFeufNKsYcjKHOra6CsXZBXbteXt1VDxYH4RSuDbfc+KUw21kDaFi/bwVf/KW75bt/7dWcvXEv&#10;wgAYrntceEbQ73ksLgI4uhP8vdC2PUJ/z98BnF5XsfoXcTq+kx0/7R3oZQAXPVBJ0Mqfl6G/24Xs&#10;XVUo/uLef/CRxX2/9jriwF6csXwnYt+xHdux58e+HAX9a0BdDx05At8eQIsSvr0B9SUgAcwCkMVU&#10;feUioIYLJy7gM7/wOTl05JA7jwXdiynFQt+jM+ULH9riQ0HnPTV6BXJaaJkPbXOxDa1bwZhRQ6Yq&#10;udB1vEoX8FMGK2hWiGguZi0IC6jlQZuaL4UXReZAT4FAqJToCBOwUckTCGCStE9VSKgmGYWtDH5J&#10;PIGY0uUiBFwSu8Pm/4ybNBfSyLQ7YaLDCz1hagiuRq1wgcbKggwRMTSTAYt8XQRrMcqaIK4zoC+w&#10;nlPXd/ADDqVf1a1etTLs95a7o5MnEG/9e6tx9zwhlQOiB2qHWCuwkcNqB90ocOzIf37ue+AFQNtv&#10;/L0fhg0FvVJRjhQrtQJHvn192HaH/v7vQZQIOOx2wf3kSOwfs2NX+6maLWdwZjBEolSVYTG0kN2j&#10;dfddEt17j9fdUy/1q3GmHEEC4QZDHP/pi8UKdmzHdmzHntuuPXQt3PVzKN7mcfKtd217R73qk6/i&#10;3MocoIBFw6Rl4Zi/2cjCNuVqkPVd8A/c5tu7lzoy3eu4ENvwoYiu6krBXeLjLlGbFR9nYTZTZzZb&#10;CzoV4pRpLMRiWyVMKWRO1XWgyCnqSctMmZuyMISMQm8SYYzJW0rSamAzD5OkNqdj5cSGwU8kcqSz&#10;1Oh0fB5Jix5gbJj+Y7nbprBQx8UozXek0VY3EGxKDRN/T2CmYxFoTP5/whi0hkSbVPgUDps1Bw1J&#10;NVqjw6GwSQWmA6JCTCEgBRIUUovpCEH7IWCV1HPOuwsqbi2L+bqOdAV1dl6jX46mS9J3ZytKz52Z&#10;WSlvfHIUpkrAXKOQJ1AoluZW8NAbviAv+eh+Ljw6+/z6lMPAVTe/ElNXXj0dll370b5f3X/9ejXT&#10;JQQOhANGIzBGaH/928KfPWvPc+DDr4NUHXC0O887S7fXcfg/1T68sZ6trtaO+TYzyU1I1MIgiGW7&#10;jKU+ICX+QkP2HkHxaLa4tFLOtmrzgpgRD77tU9+Mc9uxHduxbzHbf8d+5C/pYuF1+5J2kBiICHMG&#10;8YL1k2v44i8eT1HygQXd219UDOD9gncOzsGhYJceJTwERQhhRkRmRGTGxKbMZAYZ56LE6ZrsZhpn&#10;BbpLnExHZ1ORoQ1F4SLahLXUSUFlYRocxJLEsVjaGCA5YhGOeww17ckTOz8Kkoh8Iz81znM3TR1S&#10;l2/Z0qdN0nfZlF1oUrOQcd+CS/ZTJhoZA06KTtKWYCvbf3uZ/dY+KE0zh009ibHE7GaInr4GSQ4s&#10;zWlb75WksJi+LyDFKKTCmpqUsTY9GtI/ITAqmMAG+KQiCY0Goa8ZfG30A7F81dH3WNtiiHJG4J+2&#10;oE+J6RPe7BydrijzwdJKf9gNo5HMZbWijeVPX8DwySGe/rNHvr6b8QCAg3A3v+FNb3Wd+p2cwUhV&#10;zqllT4j6R0h7PKJYcuef6nPXTL3UW8Fw0Mf55Ye/ZUnhlwQxDtx5GC4bwFAikvOe4ftCa/T2ughv&#10;lLbsy7MoXklPBRGkMkBKV0rVfTyG7PNW4hP5sD5etu1h57W3fvkFVJ0Bzr/8iR2S4o7t2Heo7XvL&#10;PkxdOYX518wjKxxcJnAiMCOiGFZOruFLR07KHf/hjnx5N4o8R9GOsTWQ2DaNHZ9rRzI/hZpdhnKG&#10;4LSoTJkLXVHteCfT6rmHGrpRYmEa28HYhbANSBtAFoU5HfKo5ikmVGn8F4WTXomNI2xK0JJztORr&#10;kZxwEmNpIuiJoOamoxRM3Ni23xiPJ80302dLieD4IDIej02b9C31cDIO07n1kJMfAWgi8fEPN507&#10;x0NtUe0VPnv+Yz+PBoZHQ9KbtCMe++rmaONDjQN0Tk6Ck/UcN5oxSNJwbVbKUQCERPBruqgJFDCC&#10;pqApEZyIuUhiaIxrnvmKq4olq+WZQHsKkCd83XpIozyJ0dS5z/74h3rX/Pp3s33NPFAJQt/hkZ/9&#10;EL4mOwDgJOSG//cHrihm+Aptuxsd5OZ2kb0Sjp2o9TMm8T4Engij/PP1IHvsvoc/sHbV1d9lLdcC&#10;1lfxyM9+nZuK59me072+/M/eiA3zOG0z7tZscdqy7PuA/k+UOjpUTevu0YzJrkjmrJBblJE6lpab&#10;jrSvNc74OPW5EPEXOsInvvS2vz59/adu5sxT01hfXcKgv44zG2e+ZXc6O7ZjL1ojgBPAQrmAucfm&#10;MIMZ9Pt9cKpAJhna+RS8hYYpHSBG9O5fx32/9IDc9ju3+ZZvtUI7dLqtbBbBzRurmSAybWK76Gwe&#10;GfeJx7w6nSFktkKcIWyKwrZmKEg4Y3ACOqq54KLSm6iqy+CVqCS6iiZEFIVQkUVtdBwAl0TGBAJU&#10;zmgiDYQrjcIjUz28SEK2m/gUIKI4jLuSTdy1KACbtMNtfO3WOBgy0VBo3FjT6HtSYi/J3W0RYJyY&#10;oHGQ20rct/wGt/zisy5Uc5AmUh8fY9xJYTzJlJqXi74rCR1B02Wv0WGXzVlNXHozwpbvjtcHmHRq&#10;RGqTmuagk02LNuuYhODGqQGBabOKDXrgjCIkScKoiOaEFIvCYIFVVrb7EltPE50H65g9wL476Uuc&#10;HJ3PHmvvGZRZq8IaL2AgGzgTznxV5erzf/+lEE9ceM8pOXDkcNa9JUw7tRvN1d9PHdxBX9/Cwkmw&#10;/CxZ3F2X9qm6DJ/kU4/fL/OXl72XrqGc6WPl4GPfEsHqV57CnYdxufZROMNMHhE7u7pFb+WHBnH4&#10;E9YdvtHabLNNKTQg09QOUCNQmxNUOcIgG0mt97mgH0LkRzrWeTAurq4fP3M8vvT6gza9pwt4IpuL&#10;OH77t36OYsd27NvVDhw+ALfXYe62OZRaQguFFhmiNW2AGWFKrO1Zx4Pfe7/gKPTQwiHpPdST4dxQ&#10;Bv2Bzlxxg+v2N6bEFXOUcgZlnKNyjxdcJplcSeEVxnohqs2ZyhyJ6UDL4JCLSCHeFHkAXYRphI2b&#10;6SGFvAohHVD7gLH6JxihjSivxkzGDZHY5KqTU0h5Y2XjaSlNP7YmDhXANOXYDQToIOIalyRNSCoA&#10;rHFABh17WUlQ9rZ8/UQ7aYvITRPVCwQmY2Gi8Vekia63tAFubBJVb/nvZwnnbDPZPM9mzlv8bnME&#10;jsPoxsFvw9ABjiV3Uz+jZrszhiwwzp9v9oJP8HlC78ccAG75mWw728maSmxy+ikqT5sKa66Va3gP&#10;QEyNr+BE4aJPRxCAjqRGRBhoTiIzhMrB1QWw4UtXy5Mu5J+RiPcWwd0T2/1zx4fHyyvkYMzKWQyu&#10;XEK9q8Tqraee09stHDqAqf3TmH/9FRi87Bzuf/2n5fve87arRlK9rc7jT9St8oC16g5KF9jTJxnz&#10;j1qNo4H8/GOH/6o3/9lbzVZmsdKSb6oA29e0pzjwscNw5RCIJVqoL2cdv6d28R3DPLzG2uFy164K&#10;5yNa5pCZQ+Vq1DBxlYOOXIyWnbFQ3O8C7mHAXaB8KZS22L6u6mGpVcf1HKtXXcCwPcC5Vzz6LbHj&#10;2bEd+7aww8BVV81g4XULWPB7MNICpgYzQ2DE+ol1PPAv75fDdx7Wx1YeUwDZ9N7pvGKVR+a5xrKF&#10;HG0Gdiq1KVXZnanOa2ZzEjhn4Fz0nIve7QKwixa64tAxsU7U2DaNBZVOCUANdEyEMDWg6eaXWl4L&#10;k4a4m+ScG5wbTQYYAOEYUkQ4iSpTL/HoSgg9QC8pMoyJcLYV9BYgReXJaaR/MxIUSGQaP0HFY7Tb&#10;mla/1uTAlWOH3kTdVJAp0rwo0B0noQE2QokEokSxsYqjpDx7ClQbB9k0BkRDXCM2+wdsT6WPgWvB&#10;pncXaHMsjqH58TagQRDS5mNL3waV1AR+IsGeEIeEI2hiAUzOazNdkP5TJ4fY3HfIZGmkSTI0J4KJ&#10;Q28SE6ahuX66BTHYPJcxDiDNeKbj8ZQqTUe2tJDNeqf6/GhOorUQS4+sdmtq/skQ3EmG/LMbo/hZ&#10;WasfB6ZWT/3DY+W+T+/n1OPzeOTHP4uvaASueeBG2OIePHX2Cvfq2bWXRIY3mhv+6Cgvv5uZ3xOi&#10;jzrSp13IPivBfbiM1V89Oqtn9g00dEqPR//BR77ycV4A+1u5zFd94BAY082Sib9yI9irolZvslb4&#10;u+VU+RIWddbyQIdAZgaosBKRGkLUAldqpZVfiiUedZqfyDU/MerFk1nReqJadufu/YmPDG767M2s&#10;8xqj6Q2c3n96x7nv2Iva7vjgfpRREM0h1h6KDB5JoGTlvnUcP/KA4E7oYRxwi9ibx25sS5BubXWX&#10;YKdk7BbqZn0mu0B2o8RdtXBvxTgHkS4DZ1XQdZ4dSGxHH9t0saCT3FO8CjxgYhoY1JKEbuOoJL1o&#10;RQRM/70FambKplLZOBBscxbUZ+eJ0bSzUZm4KUz6dUjc5kQInbzw03ag+WHjbcL4YBwfk1tQ8yb3&#10;K0Bq1SmolaBQtjr0dB7SdCFtRhFMIGROctSa3BYnhwS3Hp9EbFyZMMXI44jXmnMQkqncbCu8nUzG&#10;a8PkzZPy7ATml3HUjcbbTlCFBt1wlCZfbhiXsEHGY8nk36RBJNJAAhHhJGeu44ZJHkKfUhtIbYd1&#10;60kz9ZLEFmRAhNDxjgMCMU17BRmnHTYRjvGx2SAk6YIn9nla6bRm5jIaYpL4j0BtOVB2+tbTp8sq&#10;3NNSfxwVPx0GckJbXIcTWAE88uavwrHfeRhXFiO0O0S+r50XTy7vr1n+oBT2o2Ueb4HatMEBVbaM&#10;EY7llt1ZVv7juWycd2EE4wgn3/mN7YPydbnJ173vB3CuzvBYGOfYeXNgfHPw5dvDlO2XonQuN2RC&#10;FozIUAPMGo6FMZjCYlbDspGUxYqLrdNW4V4Pu4dwn/eufPIzP/SZ1f2futk6i3PIM8XKynnEMMCp&#10;J07t5N937NvTfiX9sXBwAXMrc+ju7kLnK7jSYQptWHQQGgyhedkTTiI6ulGs1y5nLNp5qR1pFfMZ&#10;sZuRu0LkQu3C7qDYRZctRC971HGGjt1a6qlKqg6d5uLpAWvy0/BUOgrVNSCxR8JypenRZSJwKVSG&#10;SCOIDwO1gVEbgpPYGDgHxh694YkD6UXeuNtNwljiQdsky0oZZ7IBuAaFboLMsWOipg5+0kC+E6ha&#10;6hT1Asm1cZwD1klJVhOmJnU0TZsEJeFNoSZQE1QN1K+m8HRwdKmUyxwtIkhEJdRKKKVAS0YZEagM&#10;qFS0FpFAonLmKgJBnAQFAkkTQWTNEtRA0gCJVNAIAhbTbBjhGBEbj+ooiHTSeG0msF/oxMwMQlGS&#10;qoQaxKlIJkRBTatlRmdEBjCDMoNYBlpuglyMuShb4tExSDuKtQxWiENOpUICqBFRAyhxU1VONSEE&#10;Kk2ZoJGqIBzTHdNcUUZxdHAxxyYE32TmKciiTrIGbHgNKV3hm+RF+l3HiHHeXceJApcSLxox7plD&#10;0/Q7LjhIrVhXZ6HyA93wZ7Qvn9La/bd6Gp/MSq73wwoqqXHWTn3FXPuBLx3Ghn8UT954t1x77FDR&#10;3rCrhfEd6uufZKt+aWgFq5AZy875Tuk+7vvht0Jcubt/0qr+yQEu3Pnk3+498bewrz/uneTYA1w+&#10;wmMd9QfL4qCVgx+OUr2lzquD0tVW0R5KJgNk7MDBiRMCjFQaQSKipSUJM0Arib4qngmlP2EVPg/V&#10;L3jNTg6HOL13AaNjHz9mL7/xgHW7XVQULO+7gOF0haUbn9qJ5Hfsm2MEDpxYQHvYwty5OQxVUEVN&#10;7cTpoZYgx7X713D/L59MnutXIYdwSHtv6cna+TW9znX8kLMzRZBdwcp5cZgPsZ6D6hWk7DVgDxXz&#10;BHZHsVkluwpMUWMrqBXRJUUQekEUS712NAIakwMWT6NregIZhRAHbdTNoghTBCUNLGzJ5aasszSx&#10;JROxLEXGKZJTjURTxCQUQJqCrHGEiybTK4mCBR1HgulFnBw5IUaINeG+RoiAcSJPyslHLNUoi6mg&#10;2RKQiTWtEHpqinLZtNQxoZhP/06JTljF2vdFdCDGkQIjBSs1HdUhXAi0FTEbOUjf6AYOOnBeBiQ2&#10;xNzAMx86ZH0LMhCVIZGV2tNaCgm+9PVqtRqGNozZMONSPm2dqfN28q9OJgd9BeLNN++32dnpSe58&#10;XNg2QasvAVlM/ombsHpaPI5T4hAIel/cwP3/x6OCIxCcgOAgBPtukwNzQxn092pn6rzP+7nvuE7O&#10;FjPXcYVKnAoau5HldIB0iDjlYB2zOCPOuoDN0DCj4jom2BU8dyvijLo4HZ3N1GqFSRRVU6MIvQg9&#10;xIRCZ4AaU317Qi8cABGD0ATimNABBRLm0xAMG9RAtQEeBAKDM2m4EImkl8fElTABTAVBSFMAVGSo&#10;yZijtFxGoxza88t+aB9zI96ZF7v+8gv1sd7Vfn9suTaYDfHIm5+DsU5g16lr0VrroHtqD8KKtubm&#10;+YZo5c9ap3xjPV06SA4/6Iqt6SMa7PdM5Q/vf8cnzi788xuYfe80nnnrC88Re37d38cOYSE4LJQO&#10;Bwez7sHZtZdUvd5rmen3acFXx3Z9dSjq3S4zzVyEF6MjoAZRjXDpgQMAiaaoooDRRdZuiIpnfdSH&#10;Mur9hDwgQZ4isnMlehdG1l1/8Ic/1b/xEzfZ9PI8qspjae08+hsDrK6d2onkd+zrsyPA7vZutFtt&#10;XD4zj3a7jVaep3yr1ohWY3l+Hfd97yNy+OiBbG3WZ0ua+aJXF6XPWjKSdqZZR0Sm68iOtq1r3roO&#10;nKOTXaaYD6x3uxAWnGIPRHdFZ92goWViGZSeCoXqpBvfpkNk6j6qERRrOGIKneREOfap21KbCSbb&#10;hFXZuEbQZCxgImNweoLjptctBOPSpAkkKhNymG2WLMm4tCqNZrRGkGzisCimMBCWtMUb8Fuh5umg&#10;BpPIaDWlqXsSV2fUWk3KjFKCMhBgJJAhgGEduErDBqMbQNiXiA0nbl0FPfG6puoHqG1YlfWGK7QU&#10;s9o0i4XWMQ6rWAFlu31V1XuoF9965nj87MGrbWW22xD3FEoHpYeah8CBVEhwgClccAgWUNYlyqpE&#10;SQdTYmVlBYOlRayvrydd1mm8sO+kQwAKpLKs9hxmrppBp7OAmTxCg6IthgwZfOEhBSCeMKkREGFI&#10;nQcTCmJo2Qb2DU+7xf61GaY63nkrlrssGCV3wVoULKiX3VbXuy2EBapMW+ZnndN5c5yDizMxr7o0&#10;6ahqV5UdKtvmah98TDwIdakmQVMywpuDI+HMmrvSgdC0vTQVS4g+BBEOjSjOJNeegIwUtUf4JFSP&#10;Wsk65hLqDGHDrbtBdldWZX8eDJ+InaUHR8dZju6rcOHOp77i8l77+4fQahPOGzLnro0c/iNOxR+v&#10;u+El6kVD8CIjrOko+yhD/rs97f11a+QGWcjw4P/wwmqyvCDx7OE7D+NCMcK53Wdx8nvu0hvef2h3&#10;Oyuuq0N1a5DR6yHV7doJ14X2qLAiwDmBh7CIIi1zUAiiRkZp3jEUSkytm7X2gVE3KrpVgsti8qSW&#10;eioO4wnx2ami6jxTFbiwdAEbp544Vt10083W7c5CIiGBUCNgwGfe+ZkX4tR37NvM9v/YfnQvz7H3&#10;NXthdQ3zhEmAOQPVwXmH1X4PX3jgPt2/e3/W2dXx+1pTRemKTpZbO4RyBr7aVY1sNqrMRMMeyWQP&#10;vM6YYBfVZqmYpnCaYIdgjowtKAsR5uLMmZg3jepIjLvG2kRVTEQZoTCI6mYuE012V8YEo8ZJMpGr&#10;TMeEqBRjy8Qzuy0x8Zg4JamtOJqIkSBEm1y1Abr52wBJ2oQ8tklossmYhoYA1sTyAgHpQGtqnc1H&#10;JWpHqXOzUTCOYpS+GTYoMhDIhpiuONF1B1mNET0H9BVuJJL3IRholL5H3CDDRiZaUqrSRatNpVxl&#10;FYYrrTiL9biGmXgSJyPeCfuu37yOu26dBiNBszRTVagQMEuoNwqEQYZ9yxtorfRw48aZF3X/kcN3&#10;Av1qF6K2UMkM6raiyohakBARAXrrfTz04NN64MAB326vegxbmaLVdtPWgvdtI6asxpwoLou+3hOE&#10;eylhXzRebYY94nUBRZy1PHTgm3vQG+ATYcBFhVIRheLp4KOiKSSU2Gjnp83nllJBEKaOCoEjoQig&#10;KAIyDAREmUH6+Yr25EthYEed77z//nd8+snL/9kNnP3eha9KDO3Wdx8CbAQX69mRb73d2tU/ibuG&#10;r4hFcMJcWOVB192jsmq/K5b/iXo840Vw349+8gW7Xi8sQE1g/qFr0e5PY9epORSL/Wxlbq4zlcX9&#10;kPoHSy2/P7Z5e53HeWlRtKihvqYXIDdIZkS7TgzT6KxJi6mQnrWOAJhoVGPpgtV5JVYMJdpZxPiU&#10;l9aTzvKnDPp4JJ6C8Uxe2QYDe6FTD+HQ5M2IQIWzCPEldBixiHUsHhtg5fwKcBSb+NbRLZ8d++bZ&#10;IeCq64GFQwuYmZlBWSwghICiKOBiROYzSB0Ro8BXlohKPr0kLFG7YEYs37OGL/z8g3LHB+/Isbxc&#10;DLWdZ1LnsTVqj2qd9l52uyLbA/V7YoxzQWxvrXF3dJgX2LxZ7Cpih66aii5mJuoo6qiSKqwkqGZR&#10;RChODZJaYSCFaR4qTsb8LQAQkaQJAiKCgLIBGlNgrNZkgpnKuTh+kTXJa9vS41wYGwSBoERAUhLX&#10;xuxyAMkdJ8bwWO8zhd/SZC4jgqsh4kVEoFRINCAmFIAmUPrUryQCMDFKVhldzRo9iVhScs0T67m5&#10;XqSuU7N1iFsH3QpFFz1H52DaC4oBgg1rcaUb9Ks1x6pordp63o5+6Dm7d9ame9M8tniMOJx2MLcc&#10;38/dK1MQiVCmUrMaEcNKEKuAWDusYx1Lnxli/fT6znP7QtkRYGFhAZ2OYG6mCwdAxUNzD2TA2twQ&#10;D7zqccExuAOLB3SwMNBivcjmW6Hdqzq7VWyfKV8G8mpIvBpZOBAUV1su83Wr9swCJDNkCiIaiugk&#10;i4m/EVUBDUAjWAMAMeX1oRTklqoXyixSLEH00Jq1epTIYKOCWPfDOHJ3YZT9lvf6V1aPemoRDtVX&#10;JLXddudtGGUdlEW36JSr3yM+/IvYqX9gNGN0LoivybA2taH91rt8xL9at6XH+uzhgpx+Qdq6f8My&#10;zrf9zm0YtlqQTGGFg3MBnn4XfOvWelD+QN2q/24oNq6ppge7YifmuYO2QIqLAFTEhBkoRRC4OBGJ&#10;aKofBZFAFEipBgmCPBZwtYMFqUndCJWdhWFRFU+RfFidf9SbXEBl51W4tK7t3vxgucbCIPQemo/H&#10;544b3gm75d8cJA4B9772xCZsCeC7fu0mTt+0C1WssLyxjI1yA4uLizvw/tdgBw4fQHF5gSu+Zw5D&#10;HUF9DcJh9d5VHP+VByb35iv/9U3cfcssVBXL9/Zw/OfvExyBHD4AWVw4JOcXz+vehb3a2+jpdHda&#10;28OhDtttdevDgsG1WqIFXZxi7mbhwkzw0rUQZ6zmHtB2EZwzw26SXTNOIeMeeiapUMeCTpwJVaRh&#10;5WpEkICkLmYQ8RDRJhMYm+wzEFQRNfFy1UwcCbWY4GflRMgDFGEDGCaHbomhLONaYIFQOCaAGSTJ&#10;jo6jbkmwO8f1VEnEhOmrhKXAvqnAjpMSatAgiBDLBLFIf0ekwEyNxigxmETAW0atnHGEyJHQj2DZ&#10;BqPbUPgVB7/szS0xytMWeF5y31fKklRxMQtYj6FTnj57un7k8leGg92n4kxWIxVMNXXmMJBAJMAQ&#10;UVuEYYgyj+jPD3H69vPysi++jHJBsDK3gsWFReDq5ubY4cx86xsBnAI6f9nB4KcGAgDX/tsrOHtg&#10;Gk4UNRUQIiKikljMo7NA8y/dqOLL6kxuZ4ZXmLd9LOJ87LBlxcjnUiE3IjNIEQVClyJwFUQlIqJ4&#10;A5qnD0AqgxRTBAd6E1AMtVPWkiOULeGyLEoPRzVkv52j98h6v676G32sLD3znO/1/R+8A1kYwSEg&#10;J25xofy3G3N4Q5weZLlWGLo2sZbV/gI/pHX2f96vf/PFvX5/9Nns855X/6Y9Dre++xCgHpUYBtPW&#10;6g71ymrQv1Fbcmst8TZz1QHm9W5pYVZyZuIjnNTiAToKChOYauLFUODN4BDhLAEsiVtDIQPUGnCR&#10;AqMDgzdA+ojsu8BlNVlRy1YQ9DwNZ0g940WXvOmyeL9SOwyz0kprhVIDapiFIO1Yr9ZRc63XGDOI&#10;8QAAIABJREFUsBZPnjwZbnr5y23X9GxqnMAE45kBIaT2BY4OzhysMhRYxOJdi4jnV/5/9t403K7z&#10;KhN81/q+vfeZ7qzRlmxZVixbkYf4xmNiolAhPAlTkoqd0GEIRVNQxVN01cNQoVMEUTwkDXTR/RQN&#10;TYquhCoCdGSKJJgKUEBbEEjiOMbEieVJsmVrvld3OvPe37fW6h97nys5lhMb2zgh57V1dYejfb+z&#10;zz57fWutd70vDn2dZA779wOPdLZiOMk425pGbQOBKAO8h7ACXqEOgGcQl6QpsVLQYzQ3VNGgsPbF&#10;NTzwbx+l2w/czou9xWRiQ4eXtebq+ZCzRp177YFzTe+M2UeTNGWuOe9TUaubJi1zcQKqrQBtgnXC&#10;sZ+ihCdA0gRpI5o0ImtLVRusWiOyOjEagDXgrAYgUWNnJBxZKPDI+lLB5steNVVCJFWQdaTlDLWV&#10;7GwlI7OSST0KzqNRpJLVU83eliKhVcu6zCSJrBLWqn4PUDaiz+s5j0a8lAQ6CuwYjWqXTWXjinRG&#10;Vub2KohsUCJjJbAwWImcOEREjQzx6qNXH1hpqGoDiOUADZl8j+DaxLwiQmcl4jRHLDlD14HaKKSj&#10;XHTZXG8YwqBIG8O0SIfOu2KiNVHEfBBNK9UxAC4CFBmDXoEFa2AtGpZbW5+fI+P5/LBx8P5HjV2f&#10;3IU6knKyQBxyM0TkE6LJpkSTi41od0zphpgW18U0XuzrOmtpnrIzIi4nNBJjcgrAlJS8cblbBmjk&#10;PV9OPDg185BScAgO0TnLLRLWsoGupg8g+N9Djo8deeTeE62JWe12lr9qsnb9J25D54EVNPduuM7S&#10;8J5hY/jmMDFoIWVjdfBrTmPXfT4dph9YTYd/zkP0wyDgzPc98KKdw5f9LbLj7n1IAwEhgpQgrplh&#10;sLxRJe7waXKl93y9cHF1rBe7xPVnXE1TSgyOAfIKR2Y+Ongpsxyq9v7lnCSPSDvVMKkCkJI+CWdq&#10;ZfmRDCAhUDklVMA4h9HQGfdZuQ/lAZH1GdxTo74JDUnQJ7GuwVbMrBvJrSHhNgTtzLhnakMPyUNh&#10;g0CuQI7AnkOGrEAPsVN0ZOfMfXrnHdBX/vJem7xmuqyEqlYCFuffySp1K6Ba70gLqsrKtKK+VqBR&#10;hCgnfdYDDI2Cqn3ZmOto6JcdMCJajdqyRCAmgBmznTXc8NAhvuvkvJu4ZcmlbtI5rrtCLHET3sXY&#10;S+DYa7OWONUUAb7IyJsgMbaEoRmBM4VlrDEhZxlBm0TpDIEbRFRXpRpUU8AyY8sMVldIE84a5Khu&#10;QApQZrBMGVmkmIDUM1nCYG+srFyNJZXNYhCVoiBWjVCBK6IYVf1mUhiNeMLl+SkZuVzOB6Eaz6ku&#10;o3M9a61Yx0Rl87ucnLWyJg0glsQ18lDikt/FUsqQGoO0pPoQjaQyyg0FVS/SqBxvlQKJGROqCoCo&#10;lcQsKx2ySh1NDaYSFVYY8dAJ9b34Lit3vLm2gtaEsegNy6R+xalbligrMUqbovYpcX0i7VviByiG&#10;g043HR46dCjufuWlOt1qlH1mU4gKIhzUHIgyZC6D8w5ZmuHgy6iSNcY/Luz+xG5o+R7EYG6AY7cd&#10;4Sv+aH5Wc9quxFclKd2kWX59TIrdmsoc15WcFyQEc2bkYFAbbbCVWA1k5UhcOX5PAJfsD+VSTAjm&#10;URSJhTW/TB13F4b+/zr88Gf/rnnZFdq75KKvqgK35R07cPqjR2n+49+0NyD/yTgxfFsxHRoJe3iC&#10;9XNHWMoeoj5/oNPvfiwT7aWd4YumCf+yB/TzseuTbwLCAKYBw/YSTjzxMO+68U3JVH0w0W2HHank&#10;N2li+6QmVw/8cJv5UPcZE2cE8cHUBWSmSA1wkciJB2kKIIEbqQuxwBkhAZtXN9IUBqBQi6M8xwwO&#10;ThksVBkFW1miNDVVq3wauXR8IDK18mtniSFaQdAhmeWmrkeGPhRDgvWQcJ8IXSI/IE1yBQ2hHJQ4&#10;AogWJTeVHA4FBJEZUQ3BYFFJAykpmSqZmDkWVVXEc7LSxGQYOS6OdgG+qq46wKnRaJQAAAjsTJUJ&#10;7DT1jkCOTB0MCYxqBMsscRkb142tBtKamjaUrUGQCURkpJTBkLCLdbClzL4OUKbsEnPqBEiI4NW0&#10;9G8mJZDAOBKREJMr42jpcFUum4hArhxZIa1sKMugWg64oDK0Mqxv29Y3QVSmrFpKTdq6ddRITAMY&#10;tYrL+K6VukW5excSoFLRIh3JXaJkZq4HdKx/NKs2QlQ2us3KuV0HreQyGUIEYYEgGpuCtVoPEwIM&#10;kQwugjwYlcgpTBlRFF4YThKw+sKBBp7Qjmar3lyb1a1B3SICFjTgjCM9Ey0uBG/LGIY1ymIvheRr&#10;2WRRbCvC1NqUTnTus4OLMByCYT/sqg9cahNX18ubgS/pRiECy2fb6PXCuJU0xssPA+Ye3YpkrQ73&#10;SIITRx7hPXv2eM4mZuLQrhPQG9CwN2ozfwWanRom+sg0NVda3sOBIfAQeDIUZQOKCVa20dZnNOpC&#10;cBDkDhZWWzo8m/4d9/TfP7F18o+nj5+KtryKtZUzX/H9MHPrBqx8+ixdc+Cbdjifv7+Yy9+RTw6Q&#10;OIN5wnBYh53OnqJO/N/8mbUPxy2TOTZO4uiLsBl+0QL6/AfnIX4jVvunMVDFmZUHXthNYD8we/Eu&#10;NFt1TExvgJMcuQR0WRutHJeEwl7hnNvLDXpVTONlmhQXW1bUJdVawpqkXshRMIYSMYGlJE0oORCx&#10;OSixKqzqsRBKYs3IxECo9PrlquNoDLCZOa2+JoVCSplL2EiHGjYqsJqWkhmawpmrsuKSrAEAZh6A&#10;BykD5lAZE1bZeZVel45JRiAzUlVUPCeuEnZjmJmMHliGiHMfzMjOD3LVxFM5F0gVS1qpDLBwxOa8&#10;mdJ60xaVMBaPwmUZVMHlPLAQwakDG0NJIUkASJEGAzNX9RABPECkcCoAGCC33j0lQpmtAlUGjZFf&#10;A0YSJOdiaFVt5lEARhVpq4S4Uik7nwpeflvWLys9xyGDUcnCdtX5EzpPjbvy0ipf57Kf7cyjzJTL&#10;CoCUw1bwFsEGMjiAnGklcBK5VBfzJnA6cgolizAFIE5IvXpxxtHAMSoKsrTr1XedJmsQf9aUzoBl&#10;idWWVbBgQZYp8pJLkrP1Idb+fONE75XWjpNRgIq9raSQalPBFqEJI7QYmtaQoY3uahcrp1aweBDA&#10;EQAHX8D7dIwx/qGxvyThZfUmJidn0d0wwFOve4j3fvTm3QWGr/EN+nZtxFdzM2xySXDsAFBGSgSj&#10;gMRKkZySrloWbMubYqVqzwCpQc1hMPCIK9kid/Cb2tf//OTjDzzZunFau29a/YrRc/Ptl6J59QRq&#10;18zsqfn4K/3Z7uulVviaMxL2iP0ExZo7pT3+OZ5u/dewOhjGzuAFl99ftIB+44e+GRLWklDfkz7w&#10;+G8PLrvsJs1ac4h1w+E3P09bu2fBRXfNI40AxNBgj00zDX98cW0mTVsbow0uFQnbKXVXwekO1HCR&#10;1HWjunyCKDY9LHUOjDSasaxPlSbK68ScMpUb9UMVrCWz2Kz8njMgkpYVaqBkHVs5XmSVshaq0i6h&#10;6skamQNXJgcMrWhTo8DOVT3c7NxGgVhHMtelExSVJColGbWiy6A1it7nvYrlTPF6RHx6af3cgyq5&#10;S1o3nCjLwG49DFZzxGYApJqlovUQW41BGcBwVRZaekkrG0yJqNLSPtftGFkwnsulR1+es4E876ms&#10;70xGetOoPCgIgKuUzCrvjtE/rPS5DeXGydhgbFa9a3HeYcqNW7UFA+lIBcuEyumHUVm9lM/Ucr9g&#10;pbSnlsV5My2tQV15ZzAoRTIqCMhBFCIwhPo+CfVdpJ5T6jvCIJhvm6ENk7YPtMZsS+RozdR3EmRt&#10;Et8hp53EUb/fcP1txz9TLDQvlxxNWCwNMxJhLKUphsR4vJm9rIYQY4zxssKATV/aBl1UnD170l2L&#10;W7YEF+ZdA++UlG7Mm8Pt2ur6DIK6OBgcnZO/JTonSFxV59jMWTkBpV6sL57CmazHq+4P/dD/6uF3&#10;/e09zT+Ztd49X7mvvufjt2G4YQXNxel5SvNfKibttdYaes+lFl4/mvWXm6dtLfkZ6Q8+mrak52Z6&#10;OPr6o3/vU/HiBfTf+lY43/j2iGKfZrinKHDfYEZP1HLJURiGwePw97w4gR0A9t29D+3eEGKMQRHR&#10;T9o4PvGw37F6Xcv3tIVWfZISuVgQtrlgl7sEV1GGS9XLhpAUU95zC6QOPi9VqZxWERQgdjYK5mVs&#10;LGUlnD5zHVSZDugomzQCKdFIYXpU8aWKdmxUZoJAlVkC50Q5qho5rzs/ld/mqhRcdoXP9c+xvhc4&#10;L1qPAv7zeGVHxg90vhQ0RjH1PNtFO/+nowz6/N+13oMuzR4MTwuMUomdjHrZo+fA6yYST7egUBrR&#10;w6r1VILeZIx14Wha335AWaoWOVcs8XUuwoiAUAVoVPuK8hVSAlSrDY0AxmVGz0pw4sDmDUKikMIT&#10;F7AkJ6WOCXWhaEfDGoTXKMiSRltwDovsqO3YdSjyWgC3TXSAqKFmEjlpBJdbQChivVWEP+4ejlc1&#10;L5FpPwWyBA6uvAYSIAsrYBtgsn0cd74EYy5jjPGPBgeAzdgG22RYeN0J2v2Hr9makF4vXLydGvk3&#10;x5pcTHWQcxFlJ11BVhrzCJhGmvplVVLMQeDNgUDILUVYc0NesHt0WP/5I49+7mD94kt0MNUCvsJo&#10;26aHLsHClU/xno/e/K2Y5P8QNrZ3e1+QZw9H0doxweBM9ljW5p/DprMf60/G4cL1f3/vkhcxoL8T&#10;7PPvL2LnfbFezFAdj9dceo8U+kervexvpqf77dQrNArABFJF1nwRSTR3A9PDLUjzDK0wi/yhHk68&#10;79FSAnHrvNu13dfTxE/7EC+CwzaxsE0Qt8HzblbeZQhz8LGpSaxxAiobLwIlQfQF1AlAYokkcOoA&#10;KgUpWBVkser1Vv1PGyl68XqAJVVUnZrqnDuc2xmOgr2CmKzcDpSbADrvv/KCKx99rig9yvJRBclR&#10;Jl1l6+dn5hXWA3CV1Z7/b8/tWaj6SOCKHqpPs2A8V1EYeWSVlXqsb4xGpWpUK3cmMKsKISPFZzKY&#10;M4MSPKpBRB1VEEZCJQaphq5GrLT1TUjV7jCglD0loHK0Ko9gAKlUut3l7KpTDzauNmwMVY4cOWfx&#10;A4j2HGPRe15UlUUTOwumFTLXNnGrzrkuq2sPRRfUh5XEW2+wmuZrbk3SbmqHNh5SjPrTPwu76vOX&#10;WWupWSp1q8CD4Y3BQvCIWLBVDHiIw8XySzKXOsYY33AwYO6R7SAAZ3cfoz137ms6n8+Txw9KLf/2&#10;4Vx3mtNoNRAllXtPZKFBAphkIBMYBxh5I/LIFAgJoCYWOmzhdO049fmnTtDw49PqioQFi88W1A3Y&#10;fu9OzKy0mjSY+HFrtn8qnxo24FP4NCBVh/bAIz9LX0y76Y8/fsfn/2L24e22fNVXV6y7EF60gH7D&#10;h94FDc0kmTt+fcHFO+DtzaCwmbIgzHx/GvFpT/6zA9jDstZbntg40cv7Ei23spSq8uKrt+0DsH0G&#10;rdtmMblhA6bqBEeoRDcETiJme7HVDY1NfWCDy7ABKW8nj+3EYasizBrilHiZ0dQmKOWmcZ4aLFES&#10;R84cO3VlgdnWvQHL1mnFdK60r8uUsNLGVoYDytG2KgPmKgkXKoNXOTNplaczKgMjjCSzcU4pkaDn&#10;xdnK4bHsTdMooJ8jca2z1yuM5EOtWst6Mr6uw1222c95Q5wzqrRR0K3EpInWrRPWrSbJRjl0KWIC&#10;UMUQKIlko9ZHZWRZUuKszJCpKo6bMY0MNoy5lHg2MqeuqvKzKpkaSSSQsGXiow8UMYBhoBErKjZk&#10;dgNnrs/gPoPaZDiJiEWitG0xrsWonSy1PgWs9lytc8/n7ulefd0lOjXdBCrTTzIHs5IkqSxQAQoR&#10;FEPDil9BN3ZLic+NKOU39+FFfJeNMcYYzxkGbHxwB2qdGqZPbYAjP60xvF2bw3djIlxfTLazhIhq&#10;6gEyDNkB0UNdoOgMoimMDVyNq2ZQFA7W79SIjyePSZ9+Pve9j6e1ZjeZaD4rqe2aP70G3YUcTZ7Y&#10;mTT5P4SZwXcUzUDMRIkDhBwGq2xY8P8fu9qPDOfWjkwszuKhf/qp5/2UX0RS3D8H19tw9YjJyXqz&#10;E9s787z3as3CGyjVm6CDzTUvPWL3VMzxRVjyORf8wybuSQr5GeV0ECYb0LpHMVPDob0v/XD2vgN7&#10;UEiCwggFeagvg1WybEl3S7fWyBs1n/qad76pqTajYVI4bmC2mSg6xYQZS2QWpFMJxSmGtowpE7PM&#10;YGk5qoXUmBM4JCBLFZIaqVNSFh7lsmXDXEngDfDmKgMLKfvp6wG5jOhAVcquesYVowNYd5ai9Q3A&#10;OaLcqFc+mhK2EWOs5N+hJHqNNgulWthoA2CVIQLWD0qVlnLVBAe05AmUDwlANZpVjmeVl1mkMvpX&#10;bs4KYmUj9cYRhghQboYcbAXMAswERsGMAoMKlA5XA4jvOOI+gbqs3GHmIRN6YF0RpS5r0ksVfUTu&#10;ATb0EYMiUghuWLjcQuCBaD4bP3PoM/k1e1+h062JciNUWWYaMRaW19AZ5jhx4sSY4T3GGF/nuO5j&#10;+yAygGgnrfPUTknle0Oz93ZphsusHpx3TF4ZaUiQO6DvypuocoAxkKkzD4I6QYSzopdZWPJHucu/&#10;4mbrH0pDfzgxK7jv1RcWitn0Hy/CwvJJvua617wmSQe/FiaGezX1kDQHEgNiYsWyi7ya3emt9pN5&#10;MTjVC8XzJsm96LnDG//0e5FrjrXJk5guvO/1GxsY8WqV/jeLFK/lmlwn9SJVL93msHmWuunDFvhL&#10;Ud29qKdf6O6cOlE7sVpkg4iVi85iONHB0SuPnheZXsrVl2z9olWUAatGSCkFJ6VC2OqGNTx6w8O0&#10;7+A+d/ToUd9oNrxruIQSSuqC1EEzhyQTb6lErXF0WXRSN3ItyqiVkE2CZIagrcBaC8qJGlIhTZU4&#10;UUjiLDY8aQOgzKA1QFOCZSBkxuyN4IjgDeRA5spRZqoI3kxEyqBSBZzPkb1xrtN8XlY+6gKU5Xwz&#10;06qmT6XDJJmSmpGSGkHMJKpZJLLIzALT3MDBjAooBTPKiSiwSQGCuMpIA3ABhMKIO0xUmLocbANm&#10;Ghohp2g5qfUh6Jqhy+T7Iii8twhoDIpAYiE0UaR5kH5shBrnUri6zGmInbWmru1Zk1ceOiR33g69&#10;9gtX2txyKfBDUlYtVBUiAkUBiw4Lq6voDyKOLx4fB+wxxvgGwJ4De+ApgxBjoJhqOXqdZfKv4uTw&#10;NpmWFD5HQximDjk8wYDgQ2khbAnUeXOmqKthyEAx9Gan3XFasZ+d2+1+Z7BM4dAbP3/hX74fmNqy&#10;C2s0ldyw1f+QNvJ/P2zlMyGNBG9w5BHFW1x0ebrkfmG1iP+nXN7tnb318ecV516yYuCOJ3bg6I6j&#10;9Mp7X22NhWk4VTTc9KW9uPYW8cNvG2a9eZfZrOcUNiRxfeo48kck8KeU6N6E6w/XJH/84FsOrl1x&#10;z7U2tTSF3swqDt3yAAHAxl/eaIs/tfhSLf/CMGDjwkYsblp8xnnb/bmdNrdUujIZKq0XLbNq9QA7&#10;ArvSJ9io9DRame7hseuO8u13gu5v7fIbu0NuzmxOc+k3Em00AjTznCSmsW4p1dUsNUUS1aUg8UKa&#10;GBFDQcTEZOyYjBTqYUgYTKVHclUcVxARKXGVKYuaGkyZDLCISIG8qkUqCd8mAeWYpgAclaTw6oPz&#10;lHuzKA5BQ8yRuGEhw5AQ5bFNOWczoVPraFIktubWZGrTlN73+H26Z+pSmUpbGPUE1q2sFZWkXNmH&#10;t4rZP6pcmBqEyweuzgzw8PwTz3rdbjsGO74d4zL3GGOMcUHsPDCPlAD2BM/ZbtLiPdaw7x5u7Kao&#10;9eGN4IOHEaHPRjkDHilADpkwmtEsTxTRCawDhCf9IknjB0Oj90fdfA0r9iw67R+cx5apPjalM5uy&#10;WviN0Op8Z7+hzAzAebA5xKIAzmRPITb+xaNv+eyfzD2yxZauPP2cn9tLd9v7sjGpb/7vb8PJpSfw&#10;8OP387fe/K3TqzmuDeh817Blt8WUL8rYZkAhNYj54HMMk2XS5DFE+1tO7D6v/LhFPZOyrvpFPzj4&#10;AwfzPe+/2jZetwFLsYaBeRzJa89PVvKFPq8vx/M9mwbseRDQfgtzx+sokhnUieF8BlGA4cuqOFc6&#10;NjSSry0JZyP1svOpc+cNhK1//xlLrEbKoOcR4ezcmioGXElug56z6UQZaD2qmXbTUhbVpGSPBwVp&#10;igCGOochD8EpY0VWEDni1MqpF078+krn/2lPcowxxhjj2XHNJ14DE4FEmk3Y3q1Z/s/yTfkVaOS+&#10;JgRhRQGPIXswyjzIm4M3RvRqxAofxfq9lOJC856s4J84Ip/97IRuk847j1/wd27+/e04o8fcfHLj&#10;d6ARf6k33b8cXkk5QWYKQmEreTP6pcbHU8n/TXvLyslTNx19zs/pH/bWtx+4fNvlyLIW5mY2oJ64&#10;5tmhXK5Me13KrxUMrw1ZvtNS3aBEnpSNFOKN2lyERQp0wnP9YY10xELxYJYkJzPwYurTzv9YmxrO&#10;19ZkBoIiCxAvGE4Nn7WnMcYYY4wxxjc29hy4Bd4JklQaw9y/SSbkx2Qi3OKaA8+Ug82jQIbCGY20&#10;QxIlELMRAakBMG+DlbQIS3xX7Lv3xaz/8GT9ogvrrxwAtgy2YtPExk2cNd8Xptr/c6gPUnUJGlIO&#10;Jy8l3tLTfsm1+SeF+b/kMcPx50gYf9lymTf+6RvRjyURK62Jj73mxFD6m4qEr2aSfcH6tyKxyyST&#10;KaQgc07TCGMLUaIOOaZrDeOVLOIYKz/uNT0Ecg9D/EkNurx6yWp7ajkJWZGUNsdQGPeBlHFqyzJO&#10;b+licdPiy3wWxhhjjDHGeDkxf9c8ikIhkqeg1k0xxS9gw/C11FxDSoBaDQU7ilyOxqbRQOzMKkGx&#10;mhH8EFhq1/u6lvynejr50+2Fo/nC0YcuyM/Z/H9vxpkzZ/jaV9/yLZQNfn043bmsSM2ymFAKjzwr&#10;TDswLLTu7ue1d9dDPDHZVdz3w189OX3ZQ9m+u/dBiwRRDIUQVrstHH7kWr71ts9t73Y6NxDLtymH&#10;W4vELrGmep8VnFGiEEdkkZ3EcrxLGF6Tru/xSVI+7YmOOeeOOHYPW+6fGEp+OqvLCrCUD+rb5OC+&#10;gwrArv3UFWYHgQfe9+j6udj7nr022DeAZIKj+45+DZylMcYYY4wxXirsObAHQAp1DnDp1bD4qzaX&#10;v0anes6RRxYJfU+IJf8YSgavDA9neSKoacRQ6xZOcp/b+ImnHvzb32xsm9b+5Ooz24z7gYsvfyXq&#10;c5dMTuULH8g3DH9k2BqQmUdKKVIaYMiK4dnJ6FaS98+ctV9Y+NJqOParR77q8/jaC1X792P7JScg&#10;2w/j5Bvupn0Hb2921lYugxbXFy6/QTPcIEm+g9IwzY48O8C50oIDZuRKPRgkEfACgXFXhTpe+DSB&#10;F4hwhsQdRaRTGnE6AkuCfInMdyyrDxtJozi+djxsOrRJD/7sQXnV566x2eVZIBIkBuhA0R/0sbh9&#10;BZ3JDpZvWv5aPItjjDHGGGM8T1z58VvQl1W0bPpVIY0/FzYOvpUavWRCgEHCUEoAdSRUcosqHwoz&#10;lyNTtv6AKZ5xh3mQ/Iun7P6D07pNVi/QT9/1yTfBD9uoid6qc/2PDlv9i6MjONThuUBMo8mAyJan&#10;Trmee9fht372Lydv32btOy/cmx/hazcUGbDj6B6kq3XMnNiAQofgejLFXbqsSHtXGw2vB3AVvO00&#10;H7aY11bMyNgTPClS09JFCw5qDCcEEiGCmgsULHDPhDoM12XjVTN3yhSLSlgCdIWQtB2Stk/cKkdu&#10;G1zbBtYLstLXTmN4pnemOPyvDhfXfvpKmzrbKgXMrHRoc1qqkLkA2CCBRw0nP38W/bN9HLrz2WUC&#10;xxhjjDHGeHmx8c5tWLTj7or0xlu1pr/IU52bXK1ASJRYUyilMAMJl3aYrYLArOYBBMD6PTNZbH3c&#10;9/xP9JO1oz5r4OR3PLNcfsWBW9AH6hsmit+MzfwdeaNwxhnEERKKSDW3tUGd3XLjN2LPvbe98ORy&#10;+0dPfsWo/bUb0L8M83/2BlABrM0yHrt5yu3+w5ONGutk3dV2qAyuLlSuz10yby5eZj5MWlaw1SOY&#10;zRJy8HCVGIsAiOAq4HMkkHkyc6pworBoFoUsjV69OKXASn0L2oZijaJfZnarzLQCxYqJLBtj2VS7&#10;CbmBadpLo3UdWdfE9ZOODkNvsmhtacU777hTr3n/HpvaO10JvjEYDGeAUwVZqdim5/v5oRJ6IYaY&#10;IVLlnW0MU4XLCM4rai039qIeY4wxxnihOAC06rvRbW31V7Z73+m9/MdiY7yI0555MBWUQmAkrDAi&#10;ZFI6PbOVVs7RxAaLE8tuLfvFPCl+3Qn1j73lmfPp2w7cgqk0gkH/kzWHv9Kb620idiBySAGkpNbV&#10;yMXpxqO05n/0qTvu/4vph7fY6lXPPsb2dRPQ12G3Y+6RDuqdgLnTORIydNqreOTRB/mbrnvjxSHI&#10;tbkLN4svboyuv1t8PockpjFT1tSzJQxHZt4EqRGxleZ5ZARnBGdWan8zQ2AwA7ERWBkkpQyqgcBC&#10;IGGQAKysUIoqKEyozXAdJrSNtG1mKyDXZ6IBkRtCeEiGQTDXM+ahBxVOqWC1ghEKM+6JYGhwYjBh&#10;EbXECwurwWTAogovrNGGmka2YXdqS7Jw7KjEI086YP/Bl/sVGmOMMcb4+sbd+3Bxt4epQS+1bPpf&#10;oyk/g5nVpiOFkEPk0rQrMuCMAFYwFJ7MnDHyXmL9xcYX0wLfTypfaPUDHriA6tuVH381mmaXD2r6&#10;wf7G7ustjVSTFEyAZ4a6IYZLWS4rEx+Ehv29rWurizc/8azL9i/lOXlJQHdiqfp0vZumcVU+AAAg&#10;AElEQVSwH7h0y+V6ZvnUsbkNG45NTvCf9Fd0qh6mLhWvVxWD4oqEwpXR6aV5GueQ6EzhtF4wMkoc&#10;kQOIFd4JvBolrjQ9JWKQmakJ1IEshQEBBIUqKjFzAoyYFSmMUlO0Ku+vUsFcPHjdhKU0bpHKMI1B&#10;KmbGpkIGYVNVoyLCBQUZE5QUINZSPJW85I40kpmamooqd7NTZ47GXzryZP1/NG8+GXuVk9gYY4wx&#10;xhh/T7z+IKYO7IFxq6A8/XVwf4Om/kekUTTJOSqVqslgRIEBZ2UwJQDGCm4MKJnElbTU/IFWP7x3&#10;6W+7vQv9mrXVZbTnZk7NSfpX9Ty7cZDGplhCBIVZUfp1tGKmudxGa/6yxonp+7/Ssv/R3fr33b0P&#10;YRBgAsRgCEiRx41phtNTFoppqrsNPtGdweKO6OQyc7rNCJvFsAFOpymzhkuEyAUQaWmqR6WWORyZ&#10;MwKZjZzFiI2wbnG27qCCdWtUQCu7zkoD3ah0LRtZe9rTXwSCGVVVACIuNdFROqxHOCgxIpcmJkEN&#10;WEmiP9v4jaGL73v89vvaGEm+jzHGGGOM8YKw58A+9IcLmGg0dlJNfjHO5N8ZmuQZkZQNkZiECU4N&#10;3gzMZkyAt4CYZ2ifbZ2t95IfPfy2z/z+3O3bbOnLSG0TH9yKzqlTfO3117/ZWuFXuzPdSxg1cgYk&#10;PERCDn0266+kfV7MPgDi93vUcORtn77gev/R3/r3HLgdDl2QFmAaoOcSPKab3K5W16f1QeJ6MfG5&#10;TsL7SwHd5bxe4ly41KX5pgjZlKttLBzNmqMmoGRJBHkBOcBIAEhZagGMtSrJE5uxqxTYtLQiAcBa&#10;Sr+yESIzhLk0SrHK3YwBr0xOCQoFk6LyLqVoHlFTqHmQeZgSYkTgjjvll5JfXuoVHy52r/TPvu75&#10;af+OMcYYY4zx7Nj06xdhYeEkv/pVN/2TfKL49Xyqv7MOo9wrgneIICIxOAAgwBFbXXNEZ7bab1Fy&#10;uvVn6QD/bHHxqRMr//LE0+/P+4Gdl+/ExNTEK5HgN/qb+reGhMirQ0IBNUlQpNG6QWAnGp9Nism3&#10;IsaFI3d87oJr/ca79R+4HbNpgVoSMOUG8BLAAWADyAG9jZN45OYbef7PH5zAYGXKxeGMkl3ECS4S&#10;1YspsVeI2OZIOq0OE+a1QY4ySiSFDw5QBkcChBWRInlY5U2G0lMNqBzPCDAWqwrxgAMMzswcWyJO&#10;E8vUiYsq6EF4LUS/FsktsvOnOOpx6cvxGPCw9lqHcun1OsUQJ5+D+MAYY4wxxhjPEfuB7Tt3Idsw&#10;N9nU+L8OZ4b/2jXzBAAFx4hEBKlKrcwggtVU4F1ErgkGTzU73HM/fPTtn//o9IMX2erek087/JUf&#10;vRJMvCVt1P/3Yq54Z7/VJ9aEHAipEDiNyDWgv1hfzRZqP2iZfoxrXRx+8+FnLPXrr4f+QnHHnViu&#10;Pj15oZ/bfmx9fEFX5mprsyfcmhI/RSRfWPvCKh5574M0f9d31FPtTzQ9ppS5EVHUUVhdLU64UJ9g&#10;WFMsNBxTzcyyYJRCiVXJW9mUZxUiRxpJVIhNEiIFmTpCYE9Dl3KfjXog7jJ8G9H1zLl2StnaJKdr&#10;jy4k/VprqSBSQB0oKZChiUd++G/+AU/kGGOMMcY3APYD2SfnIPlKm0Pzv6Zp+s0xLV5N3sBm1fwU&#10;wWBQKEBKkb3VxEAuWD4lTRm679xx5w0H11onT2M/nqYgJ0EwDMNVn9YOcWExNUrFygwz+AHVFJaR&#10;Q7cRJ2NKb05q3U8iJPmFlvqNF9C/Gmg/TlWfPv5lP9r63VfY6qeO9TfctqkvkDMwASlBWUFKaHdW&#10;8dAXHuR9r9vHCwsLPIUph3pBYWWOZmsFAUDIAuEssDJRMz9ctmQmsQBDOkgt2ZjZwsKCHsIhedWG&#10;q2Qmm4apAQ6AEBI2LA8Ncw3BUncOh15qI5oxxhhjjDFw+M33YMuBLXgCjz5yXfe637QkvVKmiqYT&#10;I+PSBKugCAXBw1Aqnnh4iZRMRFAnudkN3DUrnzuxMD21Q1dxdP3YIQQ0G60hCY6kgQuIpUMIjAiB&#10;FYk6eKhlTeKQyjcl/eYuc/Lghdb5jVdyfymxH9hx6Q447zA3OYcYI0jqYDASSeCTCI2KHEAMEZIJ&#10;nIvwzsN7DxHBEpbQzttYxOILdyYbY4wxxhjjxcEBYEu4DNydbcxeah/VqcG3+SxYwQkRiHKXQ+DL&#10;gO48GgJr6hADl1h/pVbQcvrLstx8/yCeGp75oUeedujr/uBasNhtboLuzDd0NvUTMiOiSEw1OEsx&#10;gJFD98SkURfvhrPfzp17hmDNOEN/MbEfOFrtvI7gq+vujjHGGGOM8XWCOwD+4CwmN2ifA+5E7m6S&#10;WpxLLCCCLNFylEm5kigDKLCZh1FSRxod9mVz/Q+7wewTZ77s0OYN4mkZkRYjaBNBIaghEQEjQplB&#10;MMuawhpwfc+S/5YJ9b98ifwPdCrGGGOMMcYY4+saJ3/4PjgfAJV7EPyDGpwZRSsFQ8hG8p7ODApD&#10;IBCbgNMIScJeye1W9nllBnMOSZrCMls0wRFSX3XkAS8GNiWAwWbg5hCcYttkcHV3gQL7OEN/CbD1&#10;u7ci29LE1I0bgeBgkbF26SL6EwMs3nD0793o2PfhdyOXVYgLCNyFGLDaXcCgP8Bi/+gFrfrGeA7Y&#10;vx9b8QiS5gBTjVOITYL0CBoYcTXB0W9E9b391d9rAA4BOFb9PcbLgwPA1sFWpLGOmbgBQQhriyvo&#10;t3tYfuoE8DVIp7nlV25Br8ZQD/S9AtFDAiGRJg7/2AW8wr9OYFDkCCezYfMgZcm8ZsMmACgRStGR&#10;UpYEAIwYUAO5AGq4ydjFNzVkeCcl9eL8YzrvMOtm20u9zhEuElBSELEigUFQTWGxAU5hCdUTR17j&#10;M9c2DugvBvYD2zdvR1pLwccTPPYzD9P8XfP1sEItgJtJYsPmw5s7T/7Lg73tf/kKa360DlIDOcGh&#10;O77CXXI/sHXTVmRZDZPTM1iNj2O6v7PWKY620HJNx3lo9Ta3n+of7G+/eJemH25BBCjEPWN8bf7A&#10;PMhQ1mS8wbxVrEyGgBEDQ3NC+2+WkR8bInOGrW+/COYFSBTmtNqIENgILIyVuAJShiowRTMQr0Ci&#10;YGflZrXU0qm06KtdDBHMCGpc6tmblfK5kcFCcOpKhT2vsEQBLwApCIqRvL0RQYmh1fy+qkGjQoIB&#10;A0LH2oiWY6l+6ll5CDs+vAPeNeEcIy8+jaNP3srzvbtq/S2NKReG3lrUL57Ien5Hf7jrt69Dx5YR&#10;kGO5duZpx5z/4Dx8BiABuA5YAqgrhYgUhM7fdfHYex6hXT9+uW28aQ6feZb50eeL0etJXI5bUmLl&#10;G56o0jfidZ0jJYOYISgQIqA5YENFb20VeT7E6trpp20Gb/rITVjpLuHR04cZU2BMwnAIuveXrrCJ&#10;a1uVQCLBrLx/GarXAeX0DiKDAkARYCjuu+O5j1K++qM3Y/WeJRz+lccqGUbYK395t01eO1Eev/qj&#10;ZohWqkBEBZAruBvQ+5tlFE/1sfjJxXPn6oPzcJkDJQbfILQfXsMXf/qR0baaANgVP3+Vta6aAAnh&#10;vnfc89UXasC2B7eh3qlh9tQMzEeYUxhV1ykBSlyuFQRVQIShBYMKBodSavrQ93/mWY8/d/8c6mtN&#10;TB6bxkAGeKL+mJtfmW/l0SbTWiK1mZnu8S892tv6ussl+64G+tvXUEwWWL3u9LMmDTd95CaYl/L9&#10;lWkpcUa2fiqMGGalz3f7i10c+cnyPF3683utuXsKEMKh7/7rCx/87n2Y6RZIRTERBWtFxNRpX1+c&#10;9q0sYb8W+qEhmzo0185f8bs3oNteQj7oY/nLrr+vdQgENa11vMhf6MDeVUzxLm+EXAFvgFqZXY8k&#10;wxUKZwpfV7aav9HZ7DYJ+dM413VXR7s9GKKwRzl3QnV2DrHSK2OQaSkvZh4Q5m6ulCbPXNuYFPcC&#10;ccuBW7DQXsCR40f8rdfcOjugwXyAv03E9hSOLkLKU6Tos9pphh7SED/lcrqfkvyUalJQ8Hjoe595&#10;w9tzYA/aax0cP3GM56+e31yoXmfe3SSCawtHFxthkuAKjlggjQ+5IPdKET/XLdKnEJb7oehisb24&#10;/ka54f+9Aco65RTfp3XaYU4MUKgxRUooGoK2qauFu+uxH/j0F3a+d5fNXLXxak2Kt6AWN8Ex1FQJ&#10;cEzOXKAcge+6F/f+9c1y8/ah6LukIRPkzTkWGjVzePSRQETEAKAAVJNKK0+N1Pqc85qX5BPD2c4j&#10;jbOT10YX34KGNsBKRKJA9T/B4DiIkRiRqqiZmqhZV4bxbMz5RNJNDz06c9/KFlwlrdYOHH7zedmA&#10;AVse2o70VAJ+Smv1dPN2X8tvUPAtgd1V6mgziDwJ2g50WkS+oP380zTElw5PPXBqa36xTBYtPPKD&#10;Jall/nfngQ6S2hS9QTO80bypJeYiAAN7AzEPLaYF320sH/vs218EnQADdn7qUsyc3jDllN5JNVwN&#10;p2APmJkZMZMjFiMzMjU2EbMiqK0NxS1goIs81CdCgaNHn/y7dnPzhPbmOusbldf+3s0IYpMJ6w9Z&#10;012N1IxYg5mKkanyuduGankPMcDEzIRYTSjnHp9xFg8Y8VN/e/u9z/mpzR+4CWT0Bp/irZSIR0JG&#10;MCE2jUYi5FRhImYiihjB/Ui8onk8lqzpY67dP3HoRw/1Jn/iFdb+touB1x/EDb93A7StSTqVvoWz&#10;cKurUSqmHJ2RKHvAiQ6toIL+gDzu/vw//eoBfevnt+LU/Cm65c5b9gqH70TNJuACq5W2SuWiSZU9&#10;oqqRkkZlBGHPHaZU+IBC73/4+y/wu/YDkzfOoP2mFdr9od2tLJm4VNJ4MzncFskuF0ezcFCYXxLl&#10;w5oP/prNvqhDf/jou/9ubfb+TbZ8/cIF133j774apG6b1Yu3SqbTnFDd1DKgLOuCHczIVNU0SViI&#10;MxMP69oaCvoEkd3z4DufOR6758A+tNOA41OJv/x0bysSnXeJfy0k7ma2LSDOVGkA8BMa6X5neq90&#10;wxcPP3X/ytaLdsaZ6c04dMezbG6+BrHzzsswZxu2yGT+a8MN/bd5D82JiRQkXCY/DColYQkGByti&#10;QsVicy3rJd/T76799ycfe/BpG5ndv78XWdq8GbXhnfnM4GJJBA0VGDkwFPDRYjHNxdn6x6iQf144&#10;Pnv0zU9/b40z9BcIZcWmyU31qb1Tb1i13rtiXV5LjbDRiBJKDOoMpg4Bdq1Y+BY34O/njvtSEmp3&#10;upz+wFhOverAq3D/HedJ9H5wHp0omJyaSPdOXLuvJ8MfQt3firptjIl4ywzqSm14UcBEXs9D7uqS&#10;Hm2sDj6W1uofOXT2icdnpjboCs4CKLPkRJIZaRQ/EFr5tZQYyBEEEQEB0aBQP8z6abHjwzseTheT&#10;oU/1utCI/0YbxZTUCIl6AhRiasgDp4Oa7Du7455hA7sK7v2YTcYNPmFTp0RMABRxZBlngJFDGc4d&#10;BBERBqUILkRrvtZOCzry+X/ywKOv/W+3zOf1wb8NE0XmHYwJVLanSn18daVgLhnDlZI8JlAtRPPY&#10;wZoh/8yu/vz/g02b/rLzZ0efNq+59cHtOPXKY/Sqh269JG/0bw9p8c7YlMspzVsxI06JyVwsqwji&#10;YJHebG1dpD6++IrBnv/CQe6KJJ1dH9mFw99zGEwMvUgTi3SrNIof1ZqxJJFKxUCjoIBjK7xlXSb6&#10;2It13T1+25N0w28169L0b4jN4q2cMTtWgMxKAyEmgYGYjAAIGcRUzShqIxnETjxNq7j3sm1X/ecn&#10;Jh/6m9mwQZara4UJaKY80UP+llgfvgZ1ATkpU1kDzJlZVXsxBRkISjCDooBBA1tNk0c4b/w1kzz1&#10;fJ6XMQCzG4p6+EE0hwl5Kms7JGZgCASCciFkBqJUFV7ynDq54lhN8Rd7Pnzd7xzaMf2luZVhXALA&#10;jsHbue569rbYyN9RNKMBRMYeAQEKMnimer/1hJnd/VzWObE2gYv+00Uec3pDrMn/EieKGfaByxxJ&#10;AQDCbAEBMIICCABiSEC5EQ+yY8y4oC73xtltWPzccb9n5Ya92tTvzZ18C0/IpdrMW3BG8A4EgmkB&#10;E74tRrlDunaSivBXuz509YeGF7U/s/W3XokH332BySYHmAuvjGl8j07oJnWRjI2o0q8GOWjpT4HC&#10;FQjEQPAw9UU9Jnl3U3oP7HaAztX4d3/iNbAiYLJIWnvOtL8r1ML3oU7XUS3OkRcmB5irlLHVv5oH&#10;yXdJnxaj8Rd3XnHNR2q++aeFxOVdH7kJh7/nOVRHvgYwtBz34t7FG/RVn3Z9eqtO5GByEPZmRESm&#10;ZZWGCUIENiL2CqmFSen7q5987ME/ntuyXZdwbP2YyoLl4YkvTPPmP5U8+56Y9RLlQLXoENgjODPL&#10;CVrQsXwu7RWtxWesaxzQXwDe8Mk3oFd0ES1+R5HIv+tNFFeEiTyZVEYCD0nUSrc2NSZF4JxjS2as&#10;kbx2uJztpWFy7Wzi3usoW3zTJ9+EP64yyc0txbGOS67eXH/7wIr3xkm53DWQ+ASUsBixkRGZGig6&#10;WHRE0dCKM3GvnAk79LTfvfPSq97XG3QfG63VM0EFsEydNQ3iAMcgkMFxgJFSjJRIiBdND6drtg1D&#10;n5HGhoIaAGVGThVECgc25w0OTMc3e9scHBmHxCaG5FwGYiMqA1ppV0tlKRhmlYVtWTwvHxPhU6U6&#10;C7KUDASkd5HjZt9xIwLOEQHE1QbBACRQGundm5U3IYOy0tDHaWnmrcZ3xdPJxcmZM+8583889Nez&#10;b5q15T9eBvbvB578c8wfumT70IV/N5jCW2MzziRZQJ2BBjGIFOK0PMFElrM6maDNRd822bF4jRvq&#10;pb7Bv2bCbQDIGhlkIMZTilgzaENhzohJQWQgI3NiSNWiqV3gKnoBaAIxEQqZIGnAHAkRldsmoAzM&#10;lSMAIgjEkeEktdYwjZM8VdRwuT2FXa/oX/XTfe7+1VW/cxUeetdDoEQA8dCUXKwFcF0AVngQHAEG&#10;Lbsolc2vEUNBRCRwFKHBIS1YHEIwfZ5FQGdQgloWYI0AdlSpKkYieCSmcDAQylaM4+jgmAPLbJx2&#10;s8VpuiIuxKuueJzeq9O1L9z4yTdhNa6CAxsnQqgpUC83lUwK76KZAlAPDghmz229MydnUE/rLuf+&#10;nNU0s3pkOCH6/9l792DNrqs+8Pdbe59zvtd99VsvS7Ily25btuU2AoGHiDGPBBgmFMgkNaEYHikq&#10;CZWZDFNMkalgO5lJCiZTE5KqIdTU/DHJOAQL8xogkBgsYMa4jGXL6GEkC1nv7pa6+3bfe7/HOXuv&#10;teaPfc7tbls23aIpTJVW1de3u+/3ne+cffZZj9/6rbUYygyIci0EbN+gk4CoOxdk0LD2SkMX7vy1&#10;d2P37DkcPnjPO3Wk/3i51r07TPO4rg2NOAODOwKd7kQm0PlOvZrsHoy3VaPmJnvB375xevYPOs3/&#10;3x3/5x37SNK+RAUo62ys8ZGLRFCoEBJOA9yLkwoihh5CHpl3niNW4ejT9x4Oh1+C7puS+4Dlc2cw&#10;vunQWlysfshm+NFuc3UsjshKIqK4iyspjhzMUyBsTWpJ4QaZ+/V5W96y2F3dHLX+3y3oztVtlr84&#10;eREv4k3xNsWKj0bhjk+wrhS4GDjsIS9pxyFhKKTHAFrWt95x19dNd8+9tHvpMZd5F2POllT7N9iJ&#10;d3kT3rGcVO6oGczcUkXbxnmuFr/z/D0Pr9afu/GLzus1lvurlHt/6V50ucO0nt2lsftHeZbeWk28&#10;mjKyZsUaEZUFRhojMqOj/J80jLNIHMtbq037od2V/4PD063m8wefBhx4x899DSaBePux/G4dzf/Z&#10;8tjyzb4RKjZG1hmVJI6Q0bhKoKJy4yQJpomcVU7eIDM9Un2PxObH6ltrHP3MdSXJGQ311Egx0WDI&#10;AehY+tGLdAjS0seL2MnypqVxQgnoqMnErDSxLS8PBsRMCQoGt3qvdjodFJhUSGxoiHCJIAMoEZAI&#10;J1GMHMDgkKCoJKMWQCRQAr2OUoIvinpwUAKBQENAGU4Y4AgQ1BCvIB5LGwcT0CLXdMRJrCmHPLab&#10;u3czLr/vtn95Wy118Vu3nvttnPzDbxRj9/d1tPperC+3pqOWa9E5prNGJkKHaGCtgpDBygRNBY43&#10;jOEN3dHVWvs/eKq+lRQc/c6j2P7MNjZnm6Y01wAkODMMBoVIBkPHEDNC5SaVXfuNSMDFqVSaaMnh&#10;isJCpkmCMcGRASRUOXDWjjhNNZsAhhtW0W5q72lz+7+sh9nN6o7jHzoOhWI5XkBrR64crRiSGHIw&#10;qGSYJDgTXDpAMsAMsmSLowORGYFmgaZB0tVdjzhEABct1yEOlVxmGlBhlLKvGAFUoFeocs01DZzW&#10;Rr8hj5fH7Fu06f7e7ePN5sJ8FyEXF4fRaJKRmJiL4waEzBCUIRAQpCvViNt/so3dQ7vSMa3lKkUP&#10;GR4cCA4G72cwZBAZwowgiiAJEjPCWCE1Zst25/Lc8fvvxYWXgbWDB7ZY5/+x21h8c9jcHY/Hc4xi&#10;ZhQANEKMHsAcAiA1t1LNgxBWx6xO1+u79rr2nwhwvWxEnPjkiS9aX0qe5ZhrDcZEhYpBxeDi8GCw&#10;sn8gyBgBiEHpoxSMaf34owiThe4fbssP4tnffTysVfzOsKnvWx1cXM91YxOEFRMpC0IyohknyTlN&#10;yrEljsOS0825hOuWN3aT9ke07r6ZDXD8o/de3X75i5L3ApPZBOL5kdpGn0cSKNy1FK7tu2pecuo0&#10;L9O8qsbgnu6gpus2Ng9cdsjn3/s8qMDuue1PyFx+pjq1dirPN2S76rhkJ/KSmOzxg6sbZv/x8Gde&#10;7zs3Pf9Fp/WaQX+VouIQlc093fs7y0l7vJslH1E4sQANBgstIhLEzJ2OLjgSBJKBkRqnUVEdW0DH&#10;7Q+cvPDSN/7x3Z/l9F9v4OQTz2HD61tayI/sTfX6UeiscacworL+hrkCUC+KNEFlDyodGm0w8xF5&#10;JHs3m//1A2c3v/n0207yuqeuA8WQPIch4amOEuOQJInowlCRaMINocGmCuAQzRRLFCSWnsWZPbxK&#10;Rw0P3amOGujmQCbRikFDMSTwzAI4lU+V6XRCulBKWgliDmcuw2ky8M6feouLOaXHc90zHJmOREci&#10;kaiekTwjM0ORYcyF9OUVQjvDrJtgumbik/ye6bHNt0+PrwEA129SvOstv/n1y+nyv0obXT0OgbUQ&#10;gRnOhC62UFnBZIU2LpCqJcCMOivGSVlNkuvNnHW1/uAE9a1p0uHRn3iUz+w94+6u/Vg9wAXiTofR&#10;rAOY6Mxk+HMw6G4sM/oAU2fBj0kn3GhQZiTJUBraqsWiXqKVDHGiMaFfl3xxpPuqZad/M9ZS5xbQ&#10;oMASMDNkBzIFmYFaxgXRACpL1tVo+/cAjhLpUiB0BzqU8PfKpUC/WrapoYwpVvY60qBxAZMlVDpo&#10;VFjvJIZcYboaYeo1cdjDqsnf9txLL/6VJVdIIaFqKyfpDkcW8yzlW6zE0FB37E9EvgJ54v1PcM/2&#10;gkpeU6ZIV8DKZMZyX5xe4IueIQc6BBSCEXD62jNPPymbN9+yf8yjhxXPPhMjFvrD7Zp/i8xarIOc&#10;aMW6n9BokiBceu0LCDooBG4zNGmMjSxSHUqej+rdHeQ7J7eMquWZyx0qp8HgB425MiYYDS5SUjIo&#10;L4P1WBjh5nTLJYcrnI1Xq7j1UpkEesu9t2D7F87yxHd97S2d7nxPt3ZhNqqz1Qh0KSl5F4EJYULP&#10;DOhQI+kIycYwH2GtctYHVterrL6/2ZrN8uoVqNtfoWK1YfeO/JJ3/DiyeHHicJG8O7xKpO4wkHWC&#10;N3a4FhwV+WLErluuUDXjVfTlv5e5/Gg8WX2keWH8OT85edR2658Vxp8ane2WzeLoKzLgXjPor0Y+&#10;BGz7OaTK79QmvwfTxBCJHBwWDJEdLLRYVR1UMjI7JLYwJBgK47hy4VpjhsPpYNvYt9/56+/enP+d&#10;Czz95heCz/Src+N3oxkJw7po7EscEZADsIqKLiYAyxJ9eYC4oJXyexmtwM3lwRWWP3DiIyfW8RHi&#10;3MMXQKObOI3lPLNo/yALiAiRAK3lgDV+pM1LZHcxF3r/sGeivNygIDqpCAAZwErJ1hSKlSekYmSZ&#10;3ZDdYQ4YUOo13UTd2EKxgqGDIrkavFPgUz/2aNF+VqbVWQHTYWIFr5TsSTrk0Hlm54rk6hkZGYkZ&#10;iYZOBBhH6Ibc0CHcEzbWcPsH3unXH/exovsbabw66iO4hYg2Ssny09FKYU6bA0orxsqJFgGLEEEb&#10;czptGNb1Tq/zu87dvn3J82Mk8j7MpnQYy3G9wO8y5FavpZCgQ8u+uqiUPbshU5HQocMKray8k65w&#10;JkQxDwFMa5jZzOMRRWr0m9sdvM76+4kxinZgmcdr3qc4CIe4OxzqCnWFeYZZV5wvqhsSzBJTB1i+&#10;OgVNGMTRm9lSy1sMrbvB0LFDQofMzjtfIaOFosMqGHbrDLpgXSrIeji6oP0NXeumaobd8a7R3Ypm&#10;FRgVWjpv94bdUWKoK5c61NGiH/CQI2F0GhSGDEUW98xybAWRQS9zGQkTgIqtW/7KvfU0ji9e+7MX&#10;8Lbj6Q2M9j2Yplqq6G01xrJukEJEBnqkTL1lh9Q7n51krKIjC9FUQDjq4zy17zj3+OL63U/tXXbO&#10;VqioBykeCvthKLAqsLDDUFbaoQRaAkmKG2fu69h+sfLdC+X631jj3vffG+qRfDUaf7s1QsNURMdQ&#10;cawioQwwKtqQsKwS2mBIINQjso2grNlMDaHWE6sLq6+p6Lj3L0mU3h0yjJ6VzrL+YdCwCu6MXmZr&#10;+lCjMYihOHjsUE1l3SseWBzeHcrW9+Xp738aVSTY1ntrF/zDvhf+7ujs+Ieq87MfSntr/1gNz9ZL&#10;4PmvfWUC4WsG/VXIYdyCR7qHQ8bqzlSvjoRIb8zpBHJwQLx09ukayK5kWRFqWn2Ut5YAACAASURB&#10;VJSiV+ikQWaNioH1OkPHfDf3lrcCwD24p/aIt2NiByUCKUZ4CBAWIpyKwbLA5sF8LxgS+khVYW4U&#10;BSofI8wa6Lrfg53qDSd/+EWuXlih085LC4SiJl28KAgYjQAlwIIeQO5ueeKJx4RiDjjcDQ7dL8dQ&#10;kMmJZOK4DUhm0jriLhLm3rIFkKBoqVAPcI9QC0VRSO7JNiu0XGEpK8y946olc1+Z6aDC6YqIzAqK&#10;WObC9yVvmYJOlZ06V8xspUUWQwsiMwNIHBFoGo8hpq8avf72eu0t60iNvE5r/0aOABEpkDg7ghk5&#10;JLgrql1Cd0PSVUByRc/mgyFCdIQJBNWWbHEk7zhx3YkAAN2pjupKhcGYYShQcVGQXqJnfNGz+2cW&#10;C07SApjpUCiBXJCVoppNwWVQXAiGvUBNxaCIExpXpfSPkWGaIRPcrg1uWzRz7NZ7WJTzHbR93+ai&#10;ZH2dhiwrZKzQyhwrLLFgi12ZY9m/2tRFT7nW9mqdGINT6bBiDHvnSFGMkbuDqYJ3gckzEpeAdwhq&#10;0JKnRUP3sOnCNXwT9qo7zA31snZXV/gw99DK+GMOmey+btiv/C7FxTKK2AbFoFIMdYmADZmOoI3B&#10;CZOC0JlXgBuUikQ9tPWyrm2sF9j18H2Hceon/4j1NL4TE9wWYgZcqCgMCPgSYAdJGbJrDOeDYh48&#10;oYVKW0icFlHlEauJUWd6O2K8+bl/+BRxX3/C7wcuzPeQo25Z8MCehT1csbhBUm3Fq1GoFwfCxN2p&#10;UMnr89157HqDvvX1W9g9sVunKp/QcT7kVUYOxKp2gArhEm4K6SpUq4jYRYhZobBCEZygVaiq4LLZ&#10;HIL4ew43VVwul1e5Z/5i5LG3PgbuGsT4WRh3qIZYZma/wru931vZvUIw4ebn7/ksr3vxui8+7nsf&#10;w2gRsKwljdQ+p8bfM8PHQ7CXctfgsS9TBvoaKe5VyERqHLd7xxa27/Cqq1UqmGSAgsAEOmCLRuvz&#10;k0cmyX9lEf34fLb4Jh3JhgnhnimgBxWOoqMd6XVm4WY4Pv3yB60ai90sgU0wUkOLaBUlmIOKai5W&#10;nxs/rLn5VTKM56P2e/XQ/CjZgU6oZASQdV0BUx7OO8vbAHx6dS4hhmDZLMPKbHYMM9cJqAA0IWOe&#10;GMOtuA7BkTOgVpRgIXl5idQcphBYvB3A2Q6r8YInQz07iEgV0DlebuT1VJc4O6NMCw4wJyyPUO/U&#10;3ShXc1XPE+bKztqZnPMKDtgvmcMM9JKmCA7UbqCXgQXVslbZq180lbSSdLg7MF/zmAGtARAVFBBH&#10;qAgE3DTO22N367Lm13HmN8UYsAqkkWgYQQeyAeFCTOMLzW9l1g92I33PHudfk0Ye6EbxiKJeM72O&#10;lYseX75x2dz2U7clAMhmyFZY2IKyTkCPQpu46zW357DO6BWFDogLMsq9jOpgALRrdqoLa79ct/hs&#10;R7s5ry3+at7QW4KNEGSXhuzCwBGjVxOuI9ntTx965iObe6/PEwCLvkTZ3CFiPQHOYOaAEdXeaBUM&#10;mrWCGuFBJZq4u4qe4RI5e6iuLmZwOGgD7Dv0y5JeR2avUmOj+cGHc+enTfLb83hxpB2rqGTEroEF&#10;INNYjcTDmt+As/bWLuunmrqGer97+3rewp/vnRR1aDYj+WXPb5Db/8nNjiZUINaji3cUCpUVzJ0B&#10;yO4bvvnUXrd906rOTY5AbRFAQo6GBN/IslwLS74MAM2NDY5/6Hilbm/OdW480k2UAQGEIocVPNWo&#10;z822R4v4/9DjZ61J96p396YmN6GPzegRdVN7mmCNC70RH4LM/nCme9jDLRu34Mknnpa3fvWbD2gg&#10;Be7BnQV9ARoNGFdHHlnkM7cpVhMgIDgAkYI60DZk1cbIGgCgmwo0qOB6CyrURCzdJbxFrYIOgtFi&#10;bTGaj35n6nxkz7qva9f23r2aZILwUYJEwr1yjMet5G2569z28kAcjV655u4rUGLO6ESfEfgZWjjq&#10;oeTPL0I9DkpJuxAABAiC6C6HTjx4Il6oLrwiyeTBVzkG+zWD/ipkM2wh1rsHPNjtEiwGBCoCBGR0&#10;90x3dvGF0Mk//dgnH/zwne961y31ajRdNumvZgEDWebxOBxBfTwKY1ngIO6HjDcXAaw3TZwI7iCE&#10;UHhYITjRLNfPoMU/b9v2fgCQqtliV/+g1UVVUax43eIuVSUMPAQAzfUjzFWF5uzVJryP5cQBWA9v&#10;BsQ26o23tbdJNhf1PivooVd9BulZ6rEUEKHawUMHR5O/lfdQKdW01hjT+PtEqu/DNAWTIRIQuLg3&#10;8zFlOf71Sas/wxbLILGC+2qFxePv/K23uMG8PBZ91FSAWGQY3ATTPD6FXP9t7PHFyPZr91j/z6sD&#10;+SBobihBaxCHVI5Q+Xqc747m1l0YjapDK9Hogn5EUoS7I4elm4KVrX0Cuvr7n0wPPXdnesdDIvW/&#10;7kbdEQZFbUAHRyPulSjFcV3drq/59baXzuWhdhcYovJ+r5S180Lwv/Y2HXDdRwGGb/SwRJLOmQ7s&#10;pg4ffui/ePTX3vZvj07ieD1Zl/5eriDQBgqwcvGRN/BGI+r6wD0v31jtjZhXLg7JVu5+n09FKbAm&#10;old76+fCov5XdcYf5gww0xkkQJ0C1Dm350KVH896tdfscKG5e8mhy8XctpMQnbS11f936tK/rVf1&#10;cc/yk7le3J2jeaUkvFSORTFw4qj2mhse/ONPyz3H74HTXaU8J/CeDNB36yz3iX6llQizt66DqCYZ&#10;q3Wlg24QM3gA1InRsk5C/2MiHPFa6qhGQwaEsFogEtfyXjcZYNnNr92EudUm3dFcZ7Go7nSatFSu&#10;nA40y0kbu/HPncPyxx//Lx+d3/5Lb/2UhfHr05H57bURQZRG9WgR09qnbOLNt1W3xeXdS93DHppJ&#10;g3s3761ftpOzftAnSnmlAg5YN1rpsvuYiRzAqJpY3xjKUcoJHXlWp+lRZT4NAGIC7CLaNK17yK4S&#10;AI2kJ08xeciRzTL8AXX0o7vSfi6JfIOZ/LwiHap1BO+5OGDAqDa0M7mxW1Wb2fmXxqDTFBudnpvn&#10;+iVRvkVjv2Yc+nANj33RtUaHV0I3ndZP1XH9wOEEfPFc81crr0Hur0KEHdx9U2M+yljqcoa8tIKA&#10;RoaEU5btUbwfrovF+cbyqWhLCwY0uUKwCCKULkKVhxh9emL7hMRFjC46sejOHnALNAjolQkaD2dH&#10;dfPwY489lhfdsqshL8aChkMpcBcSfV+XmIUpHTzxsyfi6GjJ1e0Dp/2Tyh4P9pIycNYIWsvNu5uT&#10;qGJGWMmiGnvFaqA7rXTo8s8B8M3zu7uP7n3ioe/55Mcefu+nP65P7/1+XHaPVF1WOhzWwH1U8mlI&#10;oLUQ8IVzVfcHH/2uT37sI9/58d89+9nzH4+stse7NTKzeRH0OAKcAQ6BuiMLkqk+4TE/Eoy/QZfn&#10;Yu4Az3BDX9TEQk6MNjFa/ciTnxaXaiOHLIpCQq4soyo5b0YTNKwePjndfRr3wbDU50Mru0yBkiuP&#10;qQL7jGMj5jFizeaLOrxCRFdy8hdfzlL1jCuM/q5G9ruYDPcVgDHCvEIw8wYAPgDm0cEUUzgVsmSD&#10;uXiES4FGaxV4lYXR1qWZxrob9Qfv0wUcCgb7tRVDiro08wc//q0P/+Ynv+Ph33zpP539TTf/dRC/&#10;Zkl/UWo+YCo7MVzdNfvQp2bI2feOhPVdzMThkm3+6U98+uy2nv9dZPmNsKpyqaEWgBGOgCDZte6A&#10;yg6euO5EaOYnC+DZMxl0cFR6Y14AK+eVIu7mEZZty8l1BO9vLaEAWgBEzNrhCXWfKwnRCu7F2Gsg&#10;PNiadnliXXGKozjqqo7KdqqhBfrSt2ABtY3QWIM6hWX0+EdL39vFB4AIPWnt6rzLoqeyBRgNYkCs&#10;rK5q3jA5M4kzmwEADmwewGJjMRXzrQGdMKJv8mBuSeZ789WnktpOFoeKuBKACz0AgM8MeB20VA1I&#10;FkTEALERmRHNEax0GM/RkV3QJZxZjO1MtoiQ6+csx22gcpOAFNxToBsbtyDIo+oAxtM1i6/QAu0r&#10;VEZZsdqMK2nxMnNJT4oDoU9twUsapxAkS9mvitGI0YXDTWB7bXXCaxH6qxE3qGNkzI0UrUdnptGR&#10;GVCpemNsaVWGA+P7x2ppr60y3OMQ7xDiArNQWvuRstxachzGUUKurC/UKlW4GYKAYER0tJaxBIBu&#10;tUQDW3SuXky/Q6zUZQsVHhIcmNXzOvIGTW3fFfhiI9UBRi2XZXCggqPmDbN1OwBoV2hxg7IY6it7&#10;xeT02wEsDyY8/k+f6H8D+LkW4bpRhLcQB5LXJcIKBpEMQYuQM9ZGmbf9t9f7k//iRXz6A6Ve9ms+&#10;/A6Ige5dr9z7JhogiADSoQwYTWrqeUVY6VyB7Qz2lDMWxMExEMVGGrTB8fsofL4BHUYB6LDQIYsi&#10;eMDEok8ccyQHPgA2b2paoF2tcoYLoaFDNGUAPRgR3Ct6DMqM+lhdvq03fENrkaFdBwg6xa8mP3vl&#10;e3GwtL1RJ1BK+4g6E1EBvA8+fnDseGneGVzNvSJZys1AAuqsXWLgZOd8FasGwALIs1INYQZQ+pay&#10;/XeIlxr74TSe+ZkX8MzPvHANLgeA01ykp2Zx3wElgAhniLHBcXCVFtho1/+YK+y2M980utNcjPRs&#10;Do2GHLh2oT4bLhyNflTNtT/mwGkYxmkY4eZuV+x0uUOdG6BNQKchgJTSMImODOm6rE/nRuckAa8L&#10;bd8dFgETHdMxG6oABILoq9C61KBSXMruJxEQkEPrXpnHwIWd7G95V3cBq2WVHXU2WIgQIcBERNDF&#10;txayCGINACBXHYhwkORh72M5Z4H0jQQRVlB7UoPNtZAEYXAEF3gQeLAqZz0qvZNGy4DUgAJRCY2F&#10;QDc2oOoEOzWxW4U3TXfkRot5G1KxRsVOE42GVcj9lQdOsoDJxky6wVeib3+FygPf/zTe9ct3AIpt&#10;d1fAg0CKM1ySk7gUmzMYQCcM9dpyKd01vtbXDPqrEXUEQlRd1AAPBEnUpgAFzkSRSmIo0Xvsonda&#10;a1ApuWtpC9RtFRmCF6CkPGB1nSXTQwBRyrZCaVZggLPU5sbQGLDfln1BdxW3EM0QqZBiEQGSElCt&#10;HZrL+RABKLwnWw5A6hB5sTSfhoYMwo7Q8o2oNIEGIRBBdEAfcRaWKlVs9rra21OXE5/W3jyBacns&#10;FgTTAHYICKAGKohKTesu+i3fdT2e/Bcv7n/W3ZFh2RGtFNa5o1TWeekb64gOxhzFApE86sh2u7bQ&#10;r8vb/ZKEggnUotx79GXubXsJOTzAA2EkBB3ERyAqjoIgvFwesMo852QZ0NKbHQVSVXhxrhBiaHMY&#10;3DMz6Ukv7FfVema4FANi7lean70qERmywuXcCDgzUmhRVxViCPtvDaSIUiICEhXFrQSyOKFkFIth&#10;nES9gU8Ap9C93IAC57AnkZUmMzXr4YKumacyMOmVpfDP+wZCxVkFggeGWFoIb9UbmLicXqitojm6&#10;mFHpUG8Q6BSo2GQ9rIe8l5ONodqnJ0xkvw/94HyVtqdXeCkkAv2oWprAFeoCB0oVB4yd2Tl09hTH&#10;1W6wFh0Jkz4upsDptblN9qnQXUYKY3FblT6IzgLPh7Z3TAXJpSVld3A6avHUelhRI5TZwVItZiED&#10;HgFDnaczGQ2d66gg0xYFG2QBjPI+NBwAl6VpOsOMuaggxf45ModHApFBKhwclsiDA+l8DmiW2UKv&#10;G7IrgVEWSm3Qyl7f2eqvNVg91cjhnWY1eqBOzQuJMMbZCAJzYWCXTXf9VBPT9rnln4Pj++cppU3i&#10;3Mu2DVJoR8B+YnN4TMrzFtwBy8hLsK6vrQl+zaC/ChErzraY98SdAsbWZrDQwZmBAKBwRxDXzntC&#10;o+LwCsmDKQNQIE8QDoXTbbw9dguR9AX7/dBHEASZIWYw0jznfQtaSJXl+4vq1d49KOVYDCF0owOE&#10;7yCEYMm0hxn3Azs4CZYqFpgQ0mA9L3FLrXKaLMf0vmWr94YSTlBpjz4GHDswu2x9HASEmhHLlvYA&#10;cUfU0tS4DUBNEseOQVarL1jdQVsUJV4g5SGDa4AX58LEaULY1mgSbb5RZUEXBQKB0VD1MVjO3pqs&#10;EjCBq4r36wkvcGaFgJ7RAGXYh8VTpJuYuWeE3CCiAiQVl4gOCimVCZKgO9WxvjX298qHKBODYnYA&#10;pPjFzPq1kyGCHZwFdyJ4QGUVjEIM4c6DgN/EvjKpwNeQ0h3M+vIlAeOkmnKhueyrfr7zUOrVd+EH&#10;jC4mNCs+Fm4B8PS1uR7jfr5+P3t/SaIIwcUNgvtwHx7b+Ay4gIu4SXbkaIj9JwwyIGl12mgltAHu&#10;5XyHndW7svC+ZE0BXKnTJQEg5bAHa5RlX5eS1PL71PpLwfQ5z7Kggi4OoyGi5O415GAIs8V18/I8&#10;fhDAchcYRbgLzKV0wkMFuqFxQ1C40BWHATwPMI4q9260dIIxIQgQzZBCcqpQOq2PrI3CvG9+XAr1&#10;sCaB4yFVU8oqHTCBwRdTr7fn3XIbmUAAnfTSCVBdYhVcuLVY7QHvB1ZphWa2lr3LZywHd1WBdFgG&#10;QOsAeMa0aWc68h9EN3puXOv9C9iPz0YbjYkypyySxTEGchRpNiU9+NnFmaPr4RXX/CtWTCD0xcWQ&#10;vExHG7oDEkO1C+FGZBUXZztqGpv7/Jqeyms59FcjToQgEtC3+DTvjeFAMotumUornQN2R42Zeeuq&#10;rnCYBHfSVbJnEB3MV6VbDIAlnGRfWNZDNyW2FiNM6V0lgy5C4TiXQNZJKOO+RyguCAj1LnaDCoHV&#10;oMjKcYH+ofaikFQCQYGPPTDKXbXYuHFx0JGlKzDr0FoEAg+V3Dy7mVkmly1Pv4nFpQc22bOW+7pm&#10;wEonDwAm9eWfBREovAjmhv5VEv7OANXQpbRapBoIcXVzG6tbszT7uWSVUm5WLAIXvmS3u7ZL0KpS&#10;h9snHagwjODQwqx214GdHlIZqWEIcGffQ3xgruce2WjgRA+5l9DPeo9cvPAY2Nell3/8OUTovWu3&#10;H1j250AUGPRScahmdzfPoEqJvHzIUBdAR0MBX7EA6GZEDyy47L/XPcIsMFCI94N4+pIQ5OLr1YkP&#10;jlufDrLerLOfZFacKb//vvt9jeuA2EgctbiALjAPxaFG7w66aWiDd7OOIojhkpxmcVJZGBelLPKK&#10;69BZBgwc9AqVMdJQgX2FQ20Bkv1C6MKuQzpFhEtbnmUTRGSkKkkLXzv57c/K4UcPg54hI3FD6kvf&#10;AJgjGEpHPncEDwGGii+hpFE46Sbt6KnNc4cf3tjZeHzrwvTx8fb0keb85mdle+OPZFk/s1zVtjh/&#10;/tKl3dKARoPB6AwWhq7MsMy2G8U9U15QlO+G18gswYJHItdy4NTzn5f1w+s4e+MOTp8+3aHjo6mL&#10;i5YKsEPTRUBrqEfYeIW80b6hQ/sPz58++22feM8nzp/Esy9eWG6/IJTnPPjzlux5Up7d3sknrztU&#10;pdM7+qUX/itSAmhxHrVWeACGgGfA2ocXrecDVcYg509Xp7vtG7ev6Zm8FqG/ChHrzYuxbxZwEXIu&#10;1nXQ4EXaVSs1x1XrZOuGkWVUUhqBdIwQI0dkXG4tuYZYNJE5CoplGHqfq/dwzf53sc/9sX8LC7tH&#10;BuiXQ2ADcwNGwEDf2Y+DejFxZAoaE7TBsbT8NQcYngtQpH1YfjgusI+93w5MT04vWx+WbylY8GAE&#10;iUs/B3Njd66j1PIFn+XFnz5kz/vUJgkRgQnGOhrd3rU4msf6Q8uqPSIIcC/9yyslAiskNTDrcm1V&#10;t8unlqxRh6LMB8N80f4YxFWDDXcyVeKleqo/XwIlRdZHiw6xaIKeuzBYVr94iZc9y4O3fm1lAmKo&#10;2fV9CHk4lx7g23+3F7/KzdDXTF+6A5zuFA1Ksy+0yft4TjmmsO96wO6Oo2+01U9m+IvFBuczHaqN&#10;GrMjE2y9cQtVCnjg+x+44iuiX3ztw/wo60kHYgagwH3338dHb/0jTBbNWqbXCiJqgHlA9IDKM9QA&#10;MWlH22MD4D5mqZ7w4lkOewosyteAK7pJ9370XsyXe1CzA4kmhVtiHHZWSQ1wJ6/lJcClgW4s42VC&#10;/32xkoAKB4/ffzy+dOh8x0vIg943Jhl2qZc+bRBhCKTgcLk9o4/i+Uk88I8i41qyFIIGAZC7Cx00&#10;BJMq7/z+J3//wpHrXwc4sPj9OWYvTY+0tKC9iiqD8wpPBbT5iadOLP7fGz+6A6UhuvQDAQACVjmC&#10;4NCNx29s8nlf7o53cf6/Pt8e+Lkjf5Dn9iw2/HjoN5poQIWIFJwyMuSD8zfvpupf3vFL78Dj+aFf&#10;Oyi36Y6N8PxfoglrX0ocESpYuNVGMwjVCzg3oGeKAEdpOOOIbZtrCy8+/O1Pdgc+d+BPPf7VyGsG&#10;/VWIm0OyC7S3cQIMrNy+3yEGg/6mj77Rj61f5+de3lmI19u1VCOpEh2K2BHQBtiOcy6yQoBcVUK0&#10;wh7edIY+3C2NK+B0Wcig7mCgG7jfYZMCwJygDzEiAJSSCaP3QPz+a1Dp4o5YFCm7CGTxN0BwG6SH&#10;IS9VdCyRDUJ0fA7A5Yh7OXLvORDsS52kQPv9O9TK+lh3ef6dTtCH0SvlvGRfsQshijam61PrH8yR&#10;9d5o54A2S451DJNAcYFLh7ZK0EXlo4THX7+13BnmTvU+SQGZ+3aiLgQ8eIbkwdjT6NYP1YAXs8gB&#10;Q6c7Apg7CZAhmrjomAxNWAZ3hr0jcs0h9wlQGDg2WEBcvLcASEeP4Ky9cc139hZaiOuOy4OHAtkH&#10;UnRp9OHe9CiR95D8YGCJQAthlir/ts03HDqsdNpdFDG3LgF1Ng8pfr6ah0+mcfrCnMqVyZBuusSH&#10;dAJq4p50ef999/uJB09UOaQ7VxVnKsIqAymWdm/BMyxXEOXuhfaC1qjhFBucOPYpHWDfMcawVn+a&#10;5HnGdDqL5+fntlwKCQ+ipBCU4nQHl4VmSxLjbqnXAF0E7gIX86qKkbVcd+pUN5qeH3c+LtMPywT5&#10;oYMbUdCsiP1MrImGRQU48MAHHjAAJ/vX5fI++Bv/w5v8TXccxwXfxvqjN+LJ/+wpvutX3nFdVxIP&#10;TgetZ9NLSSXtfvrGTySa7QYTy/C+PZIACGBNhFE8srZzw3q7vlqeescLOPrTx3w123sIIfxO2Gne&#10;kDcXNSXRxTByB9MEIivaZgsfhZtWz4d/flN419jb6ldCtVze9hu34clvvXZlW38Rogwg5UJ27bKo&#10;R3eKi7uDAQQ9uEBhQtACsUhzmJy79fdu889//bW99tcM+tWKA7v/aQ9rpycBXkrJ3Q1uLMMNej1R&#10;NEON0XyMB5YPLO/CXf9u0lWfkr1RzVpjXerEAj1K7rwF9MHP3PdY+tpfvItLgLIP3/aGrVDEAKPF&#10;kIqdMcA6uNflS4eE6ZD1BJwSGOrUySoKvAMxvqjIhiilKCEt3yFEiEAzCQeDjG7uwpJa+rf3MHVh&#10;xRJhSHgCl3eX7L393gNQp4v3a9LXv5NDaPBFwkvqNuGEeC7TnxyQPuxP1VI49esjgHHIgI1LVOOE&#10;uEORwBaozlcng9mHH6d3AGt4cbWGUuOeEgYvzWldnXpxrAKAnkAIXnIf9o0hWYmzwyWG4RIUYn+F&#10;SwVD75xf2xB9ApT4fH+597G9Qqg2gV6KXu77dyWH7sj7zoe7Qx2C1vbntfUA+2VuiDshJkStG53P&#10;f9ix+kGoQFk68lsC8iJZk6a/iAP5c/PPzK/KoO87GX30XGbFlf1jQuyNg9QpvO6r/uNd7+7Qvn05&#10;0r+5GjOIFHSKkl28h+dThCvP3XXsyfwojgeU2BEX0RTuPwrFMecVVSIYDe3LbYW1vO7BUSpRBlQE&#10;iAbEIPNu2aUw4k7/KAv38y+EVBQX2xjLskptA68jPCX6Gou77MWRMnjhYdBdoRnw9unrno533n/P&#10;1+HN2BqNRMoINhc4PKtrYjb5kOeqCy/gzenh2YVJenb3Atbvv2dELG4QAuL0YCBjRnDvHWfbaasF&#10;mLBDWCYklB6SpWoiBwMjt1KMm2Lj0yBg36F47Fcf237DB9/5f+lZu1vHdjdHCdFZ2knRYRCEPOIo&#10;Jp8fXr4+b4/eFzTVVbP3853V7eGPHsfL3/DY1WyTryixovuf1g5nzLHlEBCCyKGJh/STCR3ajbBc&#10;yJmwslOzl2d/luTUK8prBv1VyOPf9BS/6oNvC9jvGjCE6QAGkNgFaAGF4RiO6cnDJx87de+pz+JS&#10;e/oBEO8D8AEA74O/4eO3+hJA6KH1HrgBexS9IwCIi/YRupeSIu8nTJQZ5D02+QU7RVyA0UUMnGBv&#10;bAY42xG8xAaBgjhjnT2ud6GCSoKxj5Qh2GeQ97o+5i8kdnxhSlV6ePdSdODLSLj4rtAT/cpUdLi4&#10;oUICgrgSJGtkClQJRcAqLgEjxmebvWov/MKSy9+rpEIo+YuL96svKxlq3Jxwdw6kf3Sx1OZevFlD&#10;RXSffiDpUpHLBDTDO4b7f4lx73/K0N/5WsuXOiYLW5yX2mNz7jsVw/jZvp0uAIg7bToFln0O2gfG&#10;xUAhu2QtYgsKIhkCrJRWgYCqoK7UmsggDP7ITzxCvA+OD1zZ5Th7gt/+NtlPcZRHQVKzYve9Vvl3&#10;LyUda6ftehWqAglLKV4UGnJweqqR3E99rn6Toiu5h4IS9fvQL79PVwq5awtgZpW6r5W+DIC47iNT&#10;wYEg3JnJrnZ2cO6FhujiQ0t/YQ5OiK+Lz5ogCbAAYARgvp+iGfZTeWAz3UyN7O7WuzfOVasfzw3v&#10;XNQgK7Dk/wgNtGVYetwVm54b/c7as+G/05Ge3Tq3BUadWJsOFzKu9AvglMLZA4W7ZaSxnXdjIq0x&#10;ovTMkH7Uu/hUTadDmvHlX30Z0x/b9D+5/lOfufmFN/8kTo//13yYt9isfMPYWrgLkk/gvuKsbsHN&#10;8MZk9fv0wlq1PNb+vCxl7+hvvQ2nv+WPrmyTfIWJega7+Pkg8dGwN35D1fS7iAAAIABJREFU3ugY&#10;3KTyvmskAwwRGs3xkrm08vF6xM+fO3Zt8+fAa6S4Vy2u3uPQA4g8qPwC54kXzbAmGzj13lM4de8p&#10;4P1wfAiO++F4FI7vhuF+GL4bhgfgsevznW4UL9Gd9Hnk/UiCgIVm0Mr7IGix8JeM7buotAhswOXi&#10;rb74niGeM3fJ7p4A71nko4xW/GYFRsaC3nOwiVKUjAnybO+ZLw5pnBjgikvNAC5T1F8G3hyiSr80&#10;x1sMjKFMcwNJkKjdUNmSDC3IQiiql6OXw3z0s4rqp5s0vmDR0M06ep9xYE+KG9qWXG6syurU2Wlf&#10;cJLOiw0iYIDnvhHJY8AQfZXfO4aOYyXQFEDkihnUVyPu/oqtbYZ0x2UwsgFlPj3KNVy6ugTQ75GL&#10;ZTZDJNvH6gMELgohULNBZKBXzhCUDZV1lRGaFtKoBQ3lo2+5iuvpY92S7vCB87dPYuvqPcnT5U1p&#10;mm7HBOsxlo6F0nNOBBnCzs2AvPDzgD6RQsT49WMfLvPiNXM/9XDpGfxpIiRsbzwh8rpQyv3t86Qs&#10;M8VdXM6dPVNbBV8Ggyn2CdDFgRKhBaw1tY5DEACXNlPx/VUvfxQejUtwCr3pDgrW9XA+tDymG+1R&#10;m3VHbD0d1o32cJwujzaT1bFqo7u+WvPDKSfBChgFxzTrlCPZGipbSjwioAvFxAOq3UJ+DBeoTHQr&#10;0NV+EgBw+ETZztQuDt2Z/7XzmLy0lp+Zf/bXuNf8hJ3i86lTdFIG5Skc6kTGCFki6kni+EC6NY3S&#10;T1Zn4w8gyLRbGPCh41e+Ub6SxAwW5qfF4oflTHxaF5COiiwKkwQLyXPIvts6/UJ+uqH/m4f++kMX&#10;us32mp/KaxH6q5QQRBR9040+KFYSoKFBsTddg9LYA7giaGXzF9cQACit8KoZ0Fg5prN8WaZwaP5L&#10;AjFGBggzDOKpDzl6CLBY66CVEhDQzPdtaR+Zlf/oP8saJkQNRQoJuWpvLaxboHLpGe6xNMIRABDs&#10;zW7mF0boBVhwddu36SUDPjA/+zN8RbnEcQEdJsP7SxdSgyB4gEnnjlLTHiw46Ki4hKDBtJudspR/&#10;e7Qdnz/LOVJYYVyPwaISy8hNlOh/cHz6zMO+dEovTXFZRlBLwavL0NfcAwaAqECPa7miPuJjD4GX&#10;Cy+ldHS+oun9s4i1RoyH21xk34ViqbPed47wAIxvNC0ELZShaQN/0mEOmoC2Mor0H2Ph6hfIV0u3&#10;PleWUrfSipdsQWsACxCaj3qnEP5lHLY/TXxgYhlKK9dSXucaUAvBuIBZYEX0kW15PtwiyojRJXxn&#10;7Hau/fjkoD6crMHyqSWbyRjByvSzcnoCiJULJ0CaXEkZujgwjd2hLuBQ8AodQBOgckWHDLVGdcWX&#10;Dt55UMOZbqeuoDtTRzCClimEKwMRMfOg4/bxFXYjsHb7Gtg78zLE5wN3BuLOOipj3ADa4GijR4ZY&#10;eYDTmRAYUElGFIHkBmEiJRFlRGWETaqpW7tVqBVW5h24AKJQ8yxJdukRwXFO4POsebOClHG6HkkQ&#10;HdNYkqzz0pTZNwCLn93FZHxjera2Dx3dQx2fD++TG3lj2zgDDbW2EEYswwgjy2jGC1/eKgf8hea/&#10;ry7gzGnYL6yT3c6r3jR/ceKSQMZOde8X6sX4QoT9eB41x9sDvraYLkKtimrp3Wh7/Mea5H974r7H&#10;Prb+3LqfetOpa34ur0Xofwax0vKkKERebNICAHBgZHJVzUQiHazE3S7ipOa4CIv27Nxh4CLBEspg&#10;gA77mtJL4vf9AjACouLYb2455NuLA6AeELFulYlBEsgAstS20iu4BxKyX1dZSrLKN+V4Ocu9RKiX&#10;WuyhaWr/94vAxpcWXlRoQ5V0X2GHbAZN5IoZy9ghBUPMDcRruGTs1XtvbrF8/3y2+s+ffvFPZJzK&#10;+ZUJa4Ivl8vm5X+/GGb3ZzEYa/bEMUZivD12DNxwH1b+IjO8j36veQ794nkOaYDh3wPOT1x6sUNn&#10;t0vPYv8/eohpMu1Pty7OzLDnyt8JUNxJTwJvq85TbJ3oXNg6uABpHi06cs6L8aLskPuv5loAofVD&#10;PvwiOuUkERBTA0ECqj1YbIFQEKUKQIMWQVpoGlHPh7NN0H+3u+svN3koYxuA9UuIBQOZtF+8K3le&#10;GTM0+kEIZiYXXUJ3AS0COWRkvPzgUw+adrbrpipAjziV8aSAoY5h5iGMu5cznvxnTxIzDEzS/n4B&#10;pbK+oDtOcXX6ru0GVxFAoJJLAaYkgpkCIyRDaIhwravaDKU5VJV8wugTj0P//wCXAh3QYybDXEwQ&#10;Pc7FtO07raPwRxQskwQrSNhcLefA+y9ZlB8GFqN1rCXtUtBfwI79dDppp5dqrrSe25LhNKxEkFBx&#10;WlU+3kjHvE5/+yaRt21W1V+a0amXymPvfQzuGXvXz7uH/taD/4GL0d8NO6P/SV4e3z86u/Hb9bnN&#10;34jnZ//HSOW/ic5/f/0f3GA7N+1cUZB3tfJahP5nkEHBXwKQ9eVKJUQFgJ2dHRz7VzdhXI+xMduC&#10;mcLU4Vo8dgEQpRhKSwkVW089R9zJ0iMeXho89EDxKwwXLLp6MOYlvIWLwQb7TsCkFF/5oJxlUCAC&#10;1QohTM9Il+OKuiWsGCQhe4R7KPHrJd3FivHyL+EQOryEGn7ppt0Htcl9ePdLiTlYuHRDD3mUSM0I&#10;70bLao6nGHBgNU6H0yjH2g1uxQCktRTkSHynnQk/8tY3fvVDiuXpo6cPcHftQp8I9LIIQxA5/DQQ&#10;rxiilUUsXL7ikLAfABZDz0De131DmN5/bqhfs36zXGORASAfksz7tQVXqi8Kjl7a6vZoCIHcGssU&#10;oeFIfakX+gZGnvsovhioloa2XoEEp6sZaoVMcumUeFUGfTBmtMIMRtgHHOBADgtAWkQPGCWB990N&#10;u5ixqlpHCrSXx4uw4x/uPP16yAHT8RRHZjvc0XGpNKeBQzpKzEsuiSidVP70ca8mCpe8JYGjwbMN&#10;Jdp3MaF4tTTjNu6D+S9zh2oa+upT73PP8v+z9+7Bll5XfeBvrbX3933n3Eff2y916+WW1ZJRYymW&#10;5efYwYJKAqRSEMJYCZgwUJmCogaGqZmBmVQlY7moqTxIgCETCJUwUAlMjDzgQIjBTg3IkwHbGcuS&#10;9Wjr7ZbU79vd93XO+R5777Xmj/19595uyVa3EDWhpperq69b537nfI+z116/9fv9Fpu5ghe60i11&#10;bY+5TQCMgB1vvL79MPBXeuTDmRNQLDvXmJCgsJGRAayBSPJ0Q7Js67S5tQnvPDwJ2GzRKI6VI8g8&#10;wThL7QgGdVEbmnACGDqzhFmWQVrPC0hmZEZeSDytnnv2OT68eFjP7CbYP3Ac/teOgslvzUbjXy62&#10;26inwk+kQ3RT5xRJHCR1YCJ07FFpILenE0r0Xl1z33fHnpXHNqdtxJ/BOP7AccCAg08c1vrQ9PGD&#10;F/Y+t9F0K66TMpKl5HjyxOyJrVvlprRycg9O05/cJvm14nqF/gbDFL34qe8vAnNdb8ZW87zwZrXD&#10;2Yuv8MrygRsZuA+wdyrRvUL0zmjpHQx3H8zuJaF9bZdQ1wBRL/qabxaAeUYBsJPRrfcw0PmCvrsH&#10;mJOumozFiIcNxzDyZLc0iaDmkWo9wTW9TIEp+9ykfC4qlNVawCB2zkXn10gZZEObHfNlaZ48Mwyd&#10;TSq/dhB2pPWZkZ2hATZBGZaelVj9Tbcx/luyvedzKZboJBhB4UwwRkG8xC4t+w+q43sXZRk4gh42&#10;B3YD/jRcR9u5jwDyhI157Tu8ZtflVYVLRuIJS3cuGS6vZecvnFfAfwqqNWCHPEXzHq1hFxby6l/o&#10;t3SvwiLIYEqsrdJlE8do56++hu2NWwJ4UiS6VMW44WKz5ZOuj7S4MFJ3oUi6mbQxJ3f8/bde01mT&#10;DU+mUX/L5+g99fK5jtkajhYws463bdtNraYWOimIXipmvKa/bVL/XPd0s56QsODGAO6AajKozjdB&#10;POx082WD6I6w8ut/yAiytKKwYpDs90z0vOFRab352ds/fczY3DarREkZcRjuDMOghVZcur1bb7s0&#10;X4dzo2T4vuSeyaB2ASVIj7hYiGxtJKREHcU8kEcIcS6jHL6sAGKAmiKJLiaGUyGAuC9IsvaWou+k&#10;w5YFBeq4RQFbMB4EqhBTCMPYE5Pw6n2H75OyLF91aS593/OY/JsN1L9zYvPcc0/+wsJs9HexVp1u&#10;LYFSgiSGSwFAi84MAkfFEldW6Xe9vLb9vo4Mx/4MVukAAALO33MGBy/sRUOpLo3ORLMTRPTKRthY&#10;P+gPppfTqZz8/5TieoX+J4idKTr9Yj+HPvOyUAJ47tu/Qm8LH1gIW+G/aqv2B3QxELNg4ow5kW7Z&#10;hlSbRbdUj352PWz/wg1YNlhMw4CRedHdV3umwHi0+1PszMHaYbfT/PNwVtblvYA1uQil7GnFve1j&#10;IjEiIW7iGbTFBrviLvJNAcujITBgyXkXM1/yeF7MbF95ZdDjpT13ra8Y5/akGYD4uteWcit1ru2n&#10;vLgRAPbmzPuzYvrYUqJ7XKN/vqkilAo4BTGxRaekI1siJ7dHisAJB1kWy0nd5mdhpjtr+hUNkkGK&#10;ND+nyxF4RA1W9F8hMjUiHur/fgMyFOWUNVd4/ervWqIpBwxj1585KDBc3p2vuPV09rky8Ers3bJE&#10;afhVmbMKdnjumarmDNPlC7aBf0pBHpEOVJGRppE4EkozTQQ5tbW8vl7dfbmL4OsF5X0VD+87GA5D&#10;em5GKuBmZWtqbYwtkiqcVUqtbNKme67bmP0We/zu8w+cPr3y4SWc/anz+IZPfwOkJ7wwCFDKVPQe&#10;z7de5kZsr6tE//BDH8aF+Ao6P9sfJRE4G6iyKuAsb5iVu6SpHU1HUI61maRCA0XOgrTMMVUoo3Ls&#10;9t4P8MMPQhcXgRY9cjTsuSkPaFI4gIzZkrR1mlZh/PkqLsRuub19e99s2aOCGCEO6EN+EGkPAMMU&#10;YgF1XFpMYmwsxirElPKwpMgwtWgI25aAtrYOC7SVoRsimPbOhwR4JvK6L4xCwZUPhz5+C0qqsEr7&#10;M7mACNtPbeCF/+krBCDZQ6PfKCezJb3of9KtphuJHdQ8wQISClJj86WZruIWa7u/aeOlx7RrJ1/n&#10;FvwnH5/7/9As53pCf4OhlJQGz1cQhrnKeYiKmZpZm8s8FJMtFxeKA+2SHtSlvMmFU7gImA9GJbW8&#10;Xq3sO7+Pi2WkFq0NsOCgtMpIul3O3IL19uY6gGPYWXz7uk1hPjqLg7Os9V3VHnG0HsvMfXFdT8E9&#10;YUm+g00LQ7mTvTAkicuQAMJrOMsMKPNOtdhrdPv1gYZGPJBnKu8K7hEDzN+FsINZZ4OX0uAF7BIR&#10;0KU6RocpGEoMsQDjCIGBKXLBtpRaxskbTtreesVoODp2ISDD5mf3RynzawaSmc5f10OmBFMhS13E&#10;9rPbRDeBd6pkDEjs/HND1b35kPts58d5dU6YO+wZ0ZWu2LvB+HnrpL/7fCVgl3vwhjk2lC1184Yl&#10;1Z6qL3z5O49/5sDH9tqCjbBwbAEaFSSM6ALKqUOzcG2+MgTLtqo2MDV28HYjwNqq5W36TYTuj5A8&#10;KO9Mp9rx6SjhuZtuv+Pkyw+/EPf91WVc/MQOxaoe1URdlmcN77ODbfT/ZvS6MvQa69jf3iKn6Olb&#10;h5udpyIS8peRYGp1IUXT6gwmVgtJm81bItQchs2hmhYI2HP+2DHG8eM6QO48N73pFTP9Z8zyOONJ&#10;bOqlNPq7qeVbaFb/w3pP+81CAjcQCFnmVf0WgFUl3Ijn5AV+5x5l5qFIIFjuOJhAgUBMUxgh+SI6&#10;p3X2KRiuVzZ8YkogTfs6qyovOj3Lz8m96QM3JAmlkFMAWLp7D939f7yLqWAT5yZbjf2GNOVqbLuf&#10;TON6LFYgqQOYEHPJgGoM0Nh9ME62b3aFf/qaHprrMY/rCf0NxB2fPmLJqFNKagQk8rCeEw0QUv72&#10;JuqNVwpfqFUp+iqZeoOnaCJAIYAXNjcScx1HXnWmXUMRoESpXyb60aOWU10yo9SlXahuJvmwAQke&#10;hA5G2ZKcIGZK0YVtU2iucuYkqX6MpDmAI4g7KFdNF/EMAiZItJLEQRFN4YgHC1GjXrtu8+XfxV2J&#10;5YpgANzDgHNXuv5P0RWmrK96vYNlcTP6qgAKUMxQPhx8EnB0zBrBJK6xQZ2Vx7w6MzjNvt+ugO/a&#10;ADx/B/jw+WQIIDho5s0DJHMtPiOfF5DzeUf9Z9XBEIcBClB2ICQiVdNOhqqcLE+PBoF6XXL2oM9+&#10;6OzfbMy9ao260bDnMpDlsY1MOzamu5l4g+nf7n0Z9Vc5g72X7zhIBw+1PrmwAZyrNTElAQkMWKNL&#10;tIY35+TyfTTJYjCX77n1mw4JIG47w/gzX37pmY/jDOz+DwEPr8GOuBvTqt+LSbOBW++/HQ9/7OH5&#10;MZMkjOqRBaznZ5AG7kHqt6UGmJkqp9c7DbWEdXpx0Vq8lZGdDIEIQQExQjICmd/ebra3qjEjNXqB&#10;xK/Fve4tPYc+3y4mgKPAwtJsNstfpUUgmUBUoaRQyiOTxSKiS4RgAQ2saab48suPXrj32L1ms7Rd&#10;BUIookVyVKpDsvx9UetJcTFibXLEd8vYryIiBiRWMOdrm5jBoCmgF8qyAEVLKjoTsBJFyd8MBiOB&#10;BQTi5RJSRXa4H/cfmLnmYzK2u9I4U3YGi8poRjax4/uw/A9aS7/cTOnerojfaZLy2gODgOAM5MXB&#10;FuiWsna3qKXrCf0NxvWEfq1BwNKvjgFL89bWUL/sVKa94KYfouIWnXWUtF9LCJYpbnnUpSoN8l8A&#10;TcE2kGHyq7Mpiw5d2t3scTKQGRMZEdlgMw4YkWXrJ7AwXZh2VFY5oQ82jzqs6mY9EchgSFJEdyEE&#10;m0RmUjZQGlCB3T39XEWBTBcnhUX3NaDkvmCcw5iW+6C7l8wrK3SB9tIB5Pc1yzJfGjAKAEykbCSB&#10;IKk33tEsQTLLvvRpaMYyqKQCLZ5DwlI/0nSnKuNej8uXA9CwYARSmt9TGu4v9feXAHhYHCpw7Pqv&#10;l4Hz+a9rmfxx1TGCoZ53gi9rFxCDmebDewCAjYltuLrDYJadGmyI5kwL2V9ewbDp+64ZggKTI3a9&#10;AfkfwvDNb95Z5U7FcAVpTvQbNitJGDiDNL4d+vD9oANfgp144TRO/LXTr3k8SYJ6VBO3O1o66o+3&#10;C6bA0C/+elFjCpeqhSTdKjFDYHmWODHE+vbSSMbj/dVNbXeiHfsb26l1mxRLRMd5A2AJRAR2EIMu&#10;dl02Y51MAC556AXsKP965C9HwqzLJBo3bSUsquRr1n+XYfMHlnrizHRRwMVNnlOzGkWFZWAREIw9&#10;yBwc+eSr0eggh33rxXhxu5gJIWWoPaPuRAJTR9QZL6Lpqn3FIkaLvFBXePd03P65UIT8WmSOBUgw&#10;1uqAmxX/Qql+VsL4n2Cq39QttqvqzIyop/omMCnMO+87f8NGtwU8BOCBa3psrgeuk+LeYCiY0k45&#10;N4DcPX6b+VUmqVer4BIASwYkqEVo79POlDDQmnbDvZZZ2H0F3evFgZ7xvhMEgMV65Zxhx/g6Z83B&#10;0nQFgCnDJ89MoLkcCLnCyLk/gaCFBH8JgV9OxKaU8qEGMxVYT0xCv2jkD+3iaz9G/YeYf1band++&#10;RiWUoWLdWcn6BWqunwGylq9Bv8CbsvX8ROykARDyeFoyzz7gjqN3gEwMuw6TV/Fdu7Bd+KuJEalm&#10;T31Chn8t28vuJvcbCPWZmnAltg3Mz3332b2ZwWVz+XwV7E7s/bVPwz/cDxNQngJv/cbK5ue+01gA&#10;Hv+x4/MPuvvS0M6PAAiifUK//807J8JgNg/s+mGumXdGKJITAJj1arS1d+J1F/9RPeovyHzXe/m1&#10;AsAYvo9fO5SAmbRLxrZPodmBcfBQVCYBKLruti2JvzpxN/3bswv4ta19eFdTBCgpKSvIGKQglSQq&#10;tifElaw0r9jIQecwSq/9vOxmyM7MdnUjYqbey39XQUGXP2mPf9tXSFv1JLoXElj777/A4BJgMGpG&#10;4fZJ1f2LZ7x96qJf/63W1X+5cUmU8qTHlBl95CWi8HGlqIplZUaIHIhChENSJiWGeiEdC6VlJlv2&#10;NB05TNMrHTzSF4tOvuSjgk2RjJFBoAhCZ1REitatPjd55s/Y/NT/dOJ6Qn8DkWF20iFdzXG04b+b&#10;Iu02+tybjcJ4l7IJMKgOWhbLDowA6sRmxpqZ2L2ndt/5Tb3e3XqnOOordN7JlfMPaErQBJhqrH2p&#10;bp5MbV6lMxRC/YBSSxAkT7HbYHbPcRBlxL6B2nOp+7PNMC3ha9WcV+YxHhIyMO/16txR/dU9VqNB&#10;jpth9DmkPPz6LkjEjDQn2X4X1MMgg7sZg5yMBS9NXjLLzLWdu5U5hr0zWUKyHafUpIkBk6zlR3+P&#10;hv1AfoPISS0mjA6PbC5tnt+Jnb8JBNY3O50D2g5ns7MpmZ8dZVRDXN4Nbj+7TS6Z0HDbLPU40LBh&#10;A0yROLLd87/c1WcMvfxm9ptEQzai+VMZcmnIjaLhfAZCZf8MsRKE88YMC7tP+GuHpD4/DCS43dX/&#10;/JExIzJ9Ha4mIhQstqBel1QyzqW9QUJizo6MRTfC8uydWK2/Wcf1++Ko3cNEKBP1vukMIZg6Iy50&#10;z5JrBA/CClcrEYXdfgHcZ2nNhvAcosqwslROScwkX58d5GkY7LJ74+nElcJxlTmwVyanSmy5SVeY&#10;AUWodNTeExfad6el+h1t0a50XpF19j2vlgAPg/OyKEvVcnO2RT2lqEYRSJQljIkAJUYiZwmiKSi0&#10;ffRHvkhnL53fomjPQmMSU4Jl5NFMAU0wyh44V/uoXI9Xx/WE/gYiEZCI1Yizktz6vmm/eGtO1jyv&#10;0AEw51EuA413bjja/y76wZ0ca4Oq7TDX8lEzM11hphxTnIP0xP3gxbl+tq99jcD5Zd0erVO2hFDu&#10;1y1QTyVmy9YVziK8RV8tVK2QnPAByin20F9fK/ULybDGDz3j14rMf6MrzFT6nxW9bvs1nJKuOOKA&#10;JuzwrXMK4oKMqDfJJtrViZhTCfv+PWCsGL11ZMaUVDPXaygBhhSeYNC04xSmqgweOgtDP5lAxpmk&#10;pKQOMQGWK/Q5OL8LdN9VKRmRvvmQOwDVHnG58roBloxiMMLHdhfXuTofMNxd18oYCF3banlomFE/&#10;bFdxxXmZKaXe/hjAw2/yKe3k3Pk75+SWnwcBgI/CcJVOodPByfCy4nsH9hn+b36v17tJhhR5MQlG&#10;ytaLygikQOhbYyw1XDW1spraqKhtgcwqk55jo5Ae2zNvBrbFuLjAAFBOCyWjICDkPKrzz6mMXCQM&#10;nDoAKkoGoTzAhmnwChj+DHvLez5zt8UUFxS6apxYkGVzxglKCYyEAh3Gsm1LPLWyDFYIoaAEr72l&#10;LdBvEsjIlaPgeOmJH/8CcWysEdKOE6ARsEhGAUYJagmqUbiNAgOaWQNVXktqcfjGZmAtFy9kgl5I&#10;fz3eYFzvob+ByHtijYPmaSBtC5DpzxGkquzFEz4GisciYY8J0TC3KE98UsoLQU6aOfWVS2UKiHFw&#10;0ZYe2jbrSXJCviz8CADKagRLKEHK2Yo0bydg2cfTFGaw6Ysbszi+HVjRRd7mjrkf4jK4X+Zq2yBQ&#10;iT6SGJ2zLilX6LVpBCbuzS36oZrZxEQBYLLwaoRsgIJptxd9P/wl1+cK4BCAjcuv7cCE57k9Tj/g&#10;AHknkQn96kPUaMAA0KtlKFmM5qgHQQFVa1darG6v2LbNYh6VmjH6TLtzSGhBWXDEUuZzYapELHjm&#10;frQm5cWH+s+Y1FpJLtKAG9jgz9vXSNY3Zfs1ls1k/dE329hyBKAe0JJ+dDUBRFBWRFIqmHcNRCdH&#10;WayY0R/OTjpsvVgCNmOnQQ3gwhku2ynM/QEBGEiJHXoS/TeD7vrpu2zxnuVM3lQBOsb6f7iA+sQM&#10;Z37zxLWdVg85XWGrMP83GZrLV+kR385aXOALtt/3xe0utCr/3LsxmNrkiSslmJdHIgEjLbG4kpgB&#10;ZmIwMSU0PT4jZiiUKVKCCSBJIUqYOUb/1Z/LUcnxyuGKFlZ/7hvWsbASnWw0AXGHOU/WM82YoCyI&#10;GIXN3GvwKIuGuwLSf/e1Z7nb8ODlN6smBRzrmAtaNuoVBJKr75TpN4gEECuJARERAo9RzGhkNnYy&#10;mCoRzNjHEhKW8SCoXWg7CtS4IIiOYAyYMowEgRidEjtWwsdA7tuclZe8Bi0RrOsJhWxqDEMAqTOG&#10;e2Pjdq8HgOsJ/Q0FG2COWrXUwIiEFWA1AVEihgqgRXWwjnzk7Xff9wzZaF/i5hZ1UYACZjlPBkc2&#10;NoYmZ11y3fbiOY3nFmN50G8GapE4AhAjJYJLVJrAme1L1N324WMffuYT+ISs0L0HoxglYnPGRNSZ&#10;qIAMFIlUhM8+/2PPd9/4mduhUyOp8lRo6ce9DsYdCoGyY68z6SbhRcBf0iUcJoomSiRo4SMDXkGU&#10;EAEoOL341pEtTC4HX+eos2Y3cFOCSk6yub5NPdp9FnnC1E5kCNMim+WON5nBEg1QvVgCKaxNbGQK&#10;qMV+VsrcK55sgAkJEMRmVOPh9zyW3vXJ91xQgglgRB11zlDUC5iNGjRFhNe0emN5ePTSsRNdEdMt&#10;cH4vYAiiJGRIxEbGiESI5NZWBNvJE+RwYSm2iQxmrGBz2VHOMpsYpESK4tEf/wq94+99oy3evYpg&#10;jBATQlCkLiIFwDrFsz/8yFU/hzPUWT5H3KNDg4CbYJRAHBkuufs/dD9fnF5cVJX9jRcOrqNRW0Jd&#10;gnAHZ2y1SmiNTo2xVXuq0KKEWZZlZta+gVUAeIA7ckoM0hs++O/edVv6fc/ZhRCIgBCZmTCt3nfw&#10;wov/+OGLez+y1y79+qWrOqdhOwSCMUWoeQySMIXkuQIarwntPytnsf/SfpNDXbLeKoWNwEoZImeD&#10;EUMc6cJqAQD09n/wDlt6+wqiKShRHns/CzBVRO/3RwKTaP6WmQOXnQKSAAAe1ElEQVRTa0IM5YSo&#10;Dh0Yoi1IHRppoAK4uJR77nmVQBVLmPnVySztWzmkJ0eLJ8OWHthMqE0oEZvAOEsFnTGi4zE8Hzn/&#10;P54lPASaeX2LjtzhjhlOCWQOygF5OmGJwTqnPt2hOsSLCTZmq4yglJDglA3m0EoDmEK5r5gTQblG&#10;Igc116MiBq+EQBGJGy8F77nv8H1SF4U6ijWQoKwwduZVCdJhVhLE6QJLsQ8fBfY8tVS4bbrZkXMB&#10;HUANnJYgNhgiWSMhte7U7dVd6YXmK9dyi69HH9cT+hsICy18qrbM03lo1jRxYpD00jUCmhFuRZN+&#10;dM/qwp5a432Nl3cn58kowrPBA2bJoJ6hoQxtjY3nV59PxxaORYtuTUIZO4NPDsiDvAVsgrRge9tg&#10;H3mlOFe+p3h/OaHuQ0EkTwynCDEHIkWUAMQqGnD21v/tLVZbgz37RgmGxEbD1NC+ElAgCdAVtDBL&#10;1CZ3sk7htAY6LD1bT5ATZh640vdR+z74dPHyCt36WjZD9bu9zHTXzI6MQTRX9NDnTONXA9g95Jch&#10;d8LQJ0fKv0Pz3v6gDur94OJ0IUOuCfYSN36aFtsFETKflAQ1fGJ0Xqj28Vsxkh99V/mBZ6KG7+6q&#10;uC85goBRqOa5tioUtTRWd2rkuumlCwa/NycBGsiOGExeLLPvk1FE2vsX/+17jwZl04IJLaBJwC5Q&#10;DGzWxXVfpgvX8hxyotyFJAUoIQ9NyfI6sRImMqrJfahupgsidGdb4ju6gjyZQmiGEmxkHpEJNis6&#10;bfnUzTjZndLboEkJlOH8YVgIG0FASEzULIa9hvRf++A/bJZ8klzvw8x3gZJaMjfCx49+6ug/D38Y&#10;2ku4uoQO7NAV5lwAaN8iyDQ+vczK7vVjq9zCS3e+ZN+0fff8F50CxgIyBx8VJELeya3Lt46OftNn&#10;vomAEm3bggGEkqzcAlwhm7P1dkNu5H2pigwoEhGcErwW6NigZqBWU0Iblc2SCqIWHj5IieyUZpJJ&#10;qMKAgpfjDHsnG1PceNupeM7vO8UNKZXisrMBG5sicId2pRnHrvhr7/7U+56G81s1Nx+JC3Sz2Nig&#10;jlTyJG7qvx1Eyl0Y8fEf+xy99xPvXYySqtxcUYgChTFMFKYM6iSqxWSipKFUZXaxaJxDAKFChIDA&#10;pARL1Dqxamnzlk2+IVRxluhihFkS5SIRnDI8GRoAsxIHi05/4AP/1zcdSmp7W998qCtVEglc8hBp&#10;4ClasjHZTNa4rk8t88J1hvsbjOsJ/Q3E5vY2FmT7EsrFp5HwFyDBOXVkREZq8ATEcVMq6C/VsXtf&#10;W9QjcBxV5hB7c5jcD6wRyJM2YdMnOon7kfAJdBTkydTyhNGtOiQUxha0QBJgsjwrmfW7Fhv+FpOJ&#10;dEVaIVEIJwIUXh2Sb60FUTnl89bFF17+Wy/RbT9yo8VvZ1VlBfIibTsgfZ5aFbKbmW6VZ91yelFD&#10;ex+85dkQ/QYgL4iZBzBvSl4x1nenPraesjw0KHcsbxSKswBGSq/+XZ5PkMm/1r9lhv8yBuiKyKEj&#10;JIMp9cnTso557i+nBFOLeArAW4HC+AVM9BldDe/kgsBaICCijB7mgLhv69ZuWv4d0MI0urinK9qy&#10;IIWogTlB2RBZrauL4NWe3l4ftY//7Ufovl+6r6cu5IS308nMLmRN0bDK5Nu8r+5kb0jkpBXmVEWz&#10;1LFXSaXgN5LyT1/Lc8iRLWlKpDu932GQD6mRFd1yrLrvU+BvdK4eqw+lZ09kDtF3ECt6xzKjMMMW&#10;zeJLL8lbE0cDW2NWWi9nz+2LgS8iKiCC19Hsrlj6u0wpbwpEQZZAwZkljtgoPn9gcoDb97d4CS9d&#10;/YmR9nYqnK+nDUYz1JP3SO/8V2+xZ1+4umOuN+vAUn9o9GA0GSLnDa1TBXxLStMfaMy+HYAoE+LY&#10;OIIRjdBUThdC+ftLB5d+ptbtBaYpJTAiKggxyBJgAtRLF4uZ/yRpfEaYNCYERTqmRfgv4gKNjDh3&#10;oqEkZEbCi+zl0OSVgE/8D9B3/xY/7UJZNxaXK9V8BdTBc4K6lnipvS928s+ihjr4cKipmpGjirxm&#10;a9UessnfAQEWXSI8CIJLS+ZSQRk07xtZjMiN+bZqeDr+XQr6iBNQaqnpnNwaffE9Np4dYs5mTQ4F&#10;wIZESTilpT1pj/hLPugN4YSlqiOaVR4NEnsLVIKTghami0Fmf6NO/q9EsJsU9bK6hCIJAIZxAiMg&#10;xDGsDc8vJT035T8VuuX/L+J6Qn8DMWumeGk2m925f/VxbbnmpW7JsYKTwFgRieC5AY86b1H2Qrbg&#10;rCCnI6ikrH7SvqIMBDcJJ31LLx799J022dN1ct49OhvZWYe4kkipQwWKwChGFJSoGcWiKegAW02O&#10;EkQ9lBQgMrGIjg224U3X9Uu2aC8BuUvIqesL3J7CZ30Df+7rTjYdiwl1wREeSQ3+cxvpjgS2l9AN&#10;o0HNSPEI4G65/DEaKvQ5h7zni1H/vj2rX33nrbvCWCaZghLmiqWBwZvRBGAAl7tEZqqAZOYZwyCa&#10;SXBDfxKWP6PfKAACvmBfOHXs42//NM34XhslYiR0RTQkRpkI5GuKe7pFSd0SI6LkBI6ZhwRLaGBI&#10;YqBp2CD1jz9y5pH5ypM5jdwPcMl6YzLJE+Cogy7ovlC0+5Q7KEoEAoxm0NSiKhbB04UvXStDtRVR&#10;stgBYqJEagZWBwFTNgwLpEuT5Y6y+t5DqUwGigWiT8YEqAuWOhB3OFmonNggjzIykpGpappb/nLu&#10;foDyc16qQDkAkoBUQCjDww4d2CIiGXypIc0WUV4DQt77oRsje+KQZq2HKCMNHAEAz37/S4SPvi6D&#10;LccBAJ8F9N68QclacAcVB6KYIXduQAvFkVTpkSgBxj1R0ggJQFpYwGjiTsusKM13i8YdqQqMPYCE&#10;kD0QzHV0Ks70552nJxMMSAoK9Oc46Xfqko1Ag/sjg6EkzioauVubJhMRZdOeJicnNMk95IIBkYIr&#10;QOpQqMJL49qFdDi6bCY1gkAtIhStlYmNiUixYwGcmkT3436e0nSZjMqMkwlAgiAJgZSqjqbWyseb&#10;peaT0+cnqCYj0EH/lqLit7dlcdjY1GuW4TCYKoJQDMsTbeWRH3ikufe3/7PHpS0upaXmsLNEMEVk&#10;RdbqNOAylpR8SWByLuZxxCaIkswnATHDWjMyPLG2OL0w7q4T3d9oXGe5v4FYm82w+rYjGog+jy3/&#10;ZZsV1LJakrxYFEngVFBohABUwpMjB5OEUhMWQoJYByVndKFoXYtPJ00vLayN0Iw6QPRZmfAfyXoV&#10;ZlxYIwAkAIiogmIpGDkwMVcorUSpjCoJCvPofIIGIX+xOOvJfv2xv/rY5srPrlh5o0cDgBFIKMCj&#10;Q4GAUjOTlU0BpNbOLUdVgBv6IgXdREpEqmAb5G2As8G22XTpziVz8Yp9oRkMmuaws/VwrTmIMmA0&#10;kPpfZSyjqkim1mv5QWp5YTAa9Ls569c5iWpUM6QswTPkpG75d3oAIZbnKuCjsJt/4WYrvf8kpv4Z&#10;bQSKDqCIyBFqhiIVKNXTWDssakCpgAfgYBAzRCbodmXFmj2J7dmjy35Fb/2JW/PGg6IRJTClvpdt&#10;ACJcIhTBwYEgPsExwwngHaHygrIsjRecyZIEqV5Hf/WqmA4cg/yelq08FYYIRjIFc4sCLS0mpkoJ&#10;jADiFkIKZUWHAnrBJ9eGz1wqL71sUKS+QmLAvALOEpzlepRMKVGgQDHrNUzztFAKgBpFeIriiMng&#10;GABeAZfXwHMihZEqczRBB2cBYvn5FCNQEjPtAYmrJMXhAICPQs0Qs5490/ucgrxmczhWhrkGVhrY&#10;EQphLIhgmRh7iXXFRZQSZxNMoBL3QUAMhxIRDhGG3MZi1dabxdQBj/yFJ8EdQTQ2QqkpQociBhM1&#10;iDowvFFBQgtyA3nCjd9xo4UunJKpfcpvU+z6njxbysQUI4glVGYYacLYgMoApg55HJKQUgJz9qyP&#10;gEoltv1Xtil4XWZyBSHBQVAkgVhEoR5iTp2l8NT7nqETz5/C0z/yPHnqak5hwuiQ+fWZaEkAHKkI&#10;x1VpxYNgocGjvtYvoyOrHRlB4WMLF1OWGaaKRB15NYxSX0WKodIIT4akBdkmndQ2/g7NXDsrwtU/&#10;L9fjsrie0N9IPAjY/iV89a2LL0Ltn4d1nK0b0ExyBlruGFVkmDDglAojlAYIJzgQsvWoWdgkCpv2&#10;JSb8zrTbnpoZupUGX/2eJ9eKlH5FL9KjabMimJlLAUxAcgbmCMctSgQqDCASeHUgNcwQrdtCjVZ/&#10;V2+if3/zF2+yjf9mA+O395ORSJFHs6SsPTc1rwYHIJnptt9WYg+a2leM+CRSdowVwNh6+DkxRA3I&#10;I8Dhly7fUeeZzxbnyvDc47WBNC1KADJTl9MVCR2AqgUM/P9comMH5gcsISXElEyzFUj/GmYDccrC&#10;azJoD6uO79kDfAw4uHQQfJG/rF3x8bhZrNfRIZgzqMIs9TJ7ReOMOicgCIQIyoYgsK4VTM7gTJrF&#10;X3n+7c+/7O5l7L1r72Wf3qwD9RsFRgNnNTl0xKiJqCamloha8hapjIQqeZRK5MxM3hBepv1ITssu&#10;ewhgayDaZFk1lIgVcB2kX+yDj4gS0UItrnuzdfmcM3sI+1NduzoTsRZm4GxmBgeG6215xLhvf+Tk&#10;zmZk6AhUEyjktsignEik5QFnXL7GwN+vcz55c6TZkpcTiNUYtGPvm1KuzD98lYfMid/INGSOv4Ko&#10;haAGW0NkMYtQkUiQKI8jygOJVQgQpiIBnNK6VLUx6RITUR6ZEuGRwMQQCNTQBqN2eGsHwHM1cYZt&#10;pwqvBm/ocSaBiSB52nvyF1+h+q4am7wdnC8+Xrbu6SZ6atlbEUuUUUBsiD4hSYRy1tWkXGWjmlZb&#10;ZePOWgqJJPXmCZrqotbN85tsBS8JOyeUP1NpaqUpqijwCYkitd/w+dsNAO78qduNaakTpWmVIsYW&#10;4BEgiPBJslTH6YpzzgFAc/78ySLxv/HbdKlGxKzoDOTAymBrodQhSEfRJRIAlTIWElBSQHTBmhm1&#10;NtNPNdPtL1ijeP4vP38Nz8v12B3XE/objI3VAovn2/C8ykO87X5Kz1Unw1ToYhVwfmliwTcABxi3&#10;ZuR7yU+H1k+tlanFS5L0tHy+jPy3H336qSemzQSPf//j2Lj7PMZ/vKQvuaf/o9T0d/iU/nG4ANtg&#10;w5bv0LkA4xZes8zDwOiK1rZGU2t5DdiwiIvlpxHTz267zcnyZE9enswANEjEGol7LT0s5Z6r+USQ&#10;oMmvegNHLN18w5o0+iJihFJE5Badn1mU1iKzEQKI2tcsKXMHXBE5oZWE4FszniFIa4GjZZOVxEVd&#10;GBeXP4KmBJAEs6jmWosSEKQz5QYqDYJ0iJZSopAigCCAKsOQLHFnoA7GnSVWS5YQFDSIAKkmzBZT&#10;gLpf5Evyczjt1yZ1SZeqztpyy6KrYRJgnKwv21CXrc2K1uoQSb8aL7qL9vPVePbbh0+vhksHLwGr&#10;QL1aUzKmYAUCYInZWim15Upbx9pI/tOyaCNsrYum1FknEwRpLXIwspQQrk2CyxWbGkLH0IYLMxSW&#10;mCyRWCLVjkkDsyZ4s96FqJNoHdQQkum6mZ1Of+ST/viTf/25p7sDLU4+cBJAhLVGnUtcS2eNU+uc&#10;WhTTQEkjQyPDaoE1kjUIymSR1QI3xmjMKIIRCQDkazgJvlZkm2PSFs468hYYCA6IQpY4WUTUayXF&#10;AcDtX7rR1CgAjCBstSdrRa0RZx3DIpO1zqzzjYWisU5aa6W1IB06aa2zgKShM0e+ESzNioDgIhIH&#10;JNcZUYAkgirXcAhbq5Oe1ekgpDMEXoMRoiQYWhjPkJ+3ZAm0gi/CxSpiGqb40pNfeDLN/E/TRX9q&#10;khxtVLUl6TKtVBQmBmVD41uLWkPOS7TT+JX2bPj7ceI3GiI0Tg2IlmaJxjJ2UexQ5zpniOh8i6bY&#10;QpRk0cFi4Jg6hMVzi8DHgKV3rGCBFxIZT1IqkTC2RIUlZiNyxixm4kbBghz5n99q6ZK1UulDxUbx&#10;M/5stdkE0KaHNaWaSgJxB2MzITImg3JCWzS2WW5a2ibl8/xHUPxiGIUmhu5ab+312BXXe+hvNN71&#10;CCYPHcN+67qOm1/lyZ5ZDPrDsVu4Jy2Eipwg79kDhDp4NSAmhDBS3So39WL4HQ/6+bXjFx87eGA/&#10;zl5Yy8clYPbQNvakA2n7wPr/ubK+90Jzzv9EbKtvwZ6wTxZmzpuCE6OVDtG1EA2Q1sV4aWmj2JJP&#10;itHPH/+eE8/se2IFr9xzKh+WDKouchNbX2k2oXBANEAFRDEBTdAinTN2ezDbvhBFi5e1STEV5rj3&#10;rSASIiKkzqzdCk2xv8L5tfOXXZrMoFflVgwFI6LM0jhhYqtANSG1SXELUG5eAa+ZwCLYgjMEA1w/&#10;vtU0++20QNOkWr1X6hhtK5p8aVxYtu7jBGggBYOaIqXtMKN+9PojP/wIjj50LxLSmlX+n9hGXNNt&#10;+6Hi8NIdOm6rWBgzEyRl/W9EgLQMv+ln7Ya+sNDif923FH59MxT1KoAz7wLW/9069t+y3yYvtjF0&#10;okjeKUUIWggIEIH2Y0szgUEBdYjW49kpktSO4lQjrrIlPIREskQIHEjJtcJqUIdei9yRWTYkghGS&#10;mcVsBas+saIe1cUWPsdiDx7/6y89tnxqbOf/u8xEz20NMooUJJFZMjKLMKQdDbcKhslucw2COjhz&#10;cOpBtSE2MDoFNMvX4OSpHhBES2SIRpAETYREATAlqWEppmu7UA8DL9x/mg69sJ99UxgKoaAtGdvl&#10;M9GRcY5BXTHoMwxGFAMkxWhwRWIpohVAHBGRInGLyGoUCFqnic00fvXbv5qf2ppRj1wr2l6SQBZd&#10;7I8qUOfByoQujN926m3V9IPTcPKPTuLA4bfopSb91mKkFQvlj3b7Rkc2xrWreIbCAOMSGhmuloT1&#10;YgNb+N+Ta/8RTalAUXw3Rv7PRxMLrelotUnr66uu3GsHo5GI5v45tAQpEayw1KCWpHXq90k0Imyn&#10;bS23ZOo61jCOnCi3kaIpURJDJxXgi/E3FBgtO3QubOJo/JnqK8V6N6Uf4hW7M4zCCGVJznXm1GCq&#10;SKwgVRS1Gdd72m69+GNq8VNfoWee2if7cOoHT13Trb0el8f1hP4niQeOo3roZsisrP1W+3E6OH7C&#10;naVv5ap4f1yi24oy7DFwFRADRGvScrvY8M90E/97ZP7Txx84fu7Ah/di7RNXSHoeADaxhpUnDuCr&#10;f+mpx2/5+L0/SZf0W2iDPpRWx9/YjuxgEqsKF0TM15gUp6mRJ7WhT29vtZ+1I9uXDjy1F2t37xzX&#10;b06h+5abbir/j3NlQyXDGGAiMTHodnBxSs8tJWdnbz+H8elViPP/0WbV2ww0MmYlNkY/mBSbwtTq&#10;Cw9/9mE98pYjl318zgDpK5jQZ5MVFZXCxsRcqkN0ZhMzzOzEysaavnzL5QmdKABWntFN9wcsxYp5&#10;R0RE8wySUdInCyoUmAC6cC417rPKlVCLrL+mQgRMYVsCOpw1ivPjP//AozjyyXdgMrm4caF+5ZeP&#10;FMc+b6fwLdOx/2CxSrePynaPkBZgNkluxhO8rFN8FrX9/pdv/OqX3rKxN96IMT73QN6AdUWHR158&#10;RI+Fu59Nm/zvPS+OyAdjF4mJicyRAJSy3wshn4owgZgLgTJsi1Kcpa/umsDxunH4t1eN17WjBfdE&#10;uT2+SaJKyUYqymasZg5p7iFn4OwcGinwFnc4F5N8GRGffey7v/LC8s+Mbeu/nQH/fT72Nk+xIuPW&#10;pv6LhRSRamKhRI7NWABhY2NiMiYGoJpxeDJmEWGKYjLVhI5PnF8Ya/vw1UvWmDysk1cKLj4HG4+p&#10;jRAyMEIWh2zhnDV6+m1/cJs98y1fverj4mMg/43+2TDTz5bsRaSEMc0t0AZuaJpb6RARNE/8hQHT&#10;ZNriKZWYCpXjwitVpCKRU8dFySCzNDHl2o4nWHfg4QO2dv8aUmTgNAIOFF/kaTzoUkEwApyAZw7U&#10;gq1JzxULhZuengIPAvwv92DsdFo6/ZW06Z8NNb4r7B29y491H5EVIi651l20TX4s1fR7WoffE1dv&#10;j5uXfYN7Pkkb8JYQrcZTYXsxLt4QEJvyK5JG/7cvPTF8Yq4gBrMg1m7Vz3VBL4rPpx6LCD/2HS7G&#10;L/P26A8cTMwrEzGpMJyCtaXnhdmFLuCRv/hlHHvyGDbXtrtT+1/55be+8vZHKOBbyfO7bcFutlL2&#10;wHEFT44EqWxtGxO8KLX/rHbp956gp48v2WK6iItXfz+vx2vGtbJwrsdrxNGfP4q04KGFQyoXRy6t&#10;31As8sFR4Q8ipBV2VrtCNizFS9uz7XPPPPrK+QPTAxEngLVPrH3tAxuw/OQhLJ1axKGX9vhLS5f2&#10;SiH7x8X4BjJaGfnkI3Sr7ZqT7aw5Q+QuhEjo2oST/+XJyw71/l/ah/LMRXfhbbcfTt4q8v207uTZ&#10;xKgIRmm72zj+AyfOHXlsxfYePwDtwkpccftmpgKFlSVgoSCUgN/0LK2c3aw3Nr56/gTw4M57vedf&#10;3QYiWY6uPVBzfn1blliw3lR7G5BJuvToDz5/4ehze+35O3cW/Pf96ztAUo+mzcKhWEVB/542Miqi&#10;kXFBbsvVR/2jJ8/psdTGpeUtam9oy3nbEktsZFJQ2wJFsPMGWX/yI49dfm1/CViRAyi5woik6hb4&#10;YFWOD+7xdKAALYCTCdn6rGteqdWffeY7n5ns+ckF2/z2KS6bLPYQcGO8CWMdLVNH+9sSIM9WsBIq&#10;oAxGQAWUgAbN1y4pGxt5LsiCUZwFRRPXWeT8Yx959qqeucP/aBVnJut89Naj+6oxlnVUUAVA2Yi1&#10;s900NPadkZIFYdXtIpShmT3x3Mvbh96zP+ItwNljFy5bCQ7+6z04L5tyV3vXQbVZpVIQ+utbVYAF&#10;Ix3lz14CQFnm6XQA/KigsgV0alR27YWHv/fZiwc+fMC+7nO+K971O++BOFpuU3uDFCLADgTrUmKe&#10;oJs27oxjnX7p+568qmPiQeCutxzBvgNLqyn5fYMJDkqg/Rq/Ymxkwci4N5dryEzsfJqlKRd8A1M1&#10;7lIwG3kqKiOgA2111rQ2eRbPnj2AA2ntgTXc90v3AYsN1LcH2GM5JeXOV3OEQZMyR26OHz9++uCN&#10;B+P5H8po17GHjuHS+jbOnnmFD916dJ+M+cbVsrihYCwWFQeNema2iVeedE9euDnclFZnDbA0RuKl&#10;val0Byh1xpG3jh8/fh4Ajh1790EbhSWUANVsKBuwsqEFZlsaqhHOIqI7/r3Hcd8X74OdTNB1rMRR&#10;3Kes+TqU+V4Xwajdoq5pNs4W1ah59nt6E5g/BBY+tYzpT2/RDf/ynvGCTfa50q0ujt0+lmIJTkdU&#10;uY67dN7q5tT5pfYMtmIzaxucx4Xr2vM3Ia4n9Dcxbn7o/WCtwU6RDm3hlQ+cIHwCjOMwPAg7+g9v&#10;se7GDtNJjYtnty5Lgl8v7vul+1AXNdQpJi9OcPKjJ7O29CkQvhF22+2Htao8Uoh49ntfe4Tk/Q8C&#10;s32rCFWBdnUBJgAoa1FJCRQStm/cRrPYYu0dG3jHrx6BVozY9zCNs2SMhUFBIEHAHYMT47EfvDxZ&#10;vvfXjkI5Zkc1B3SFAzsCMcMFAzWGjUPbaBdbnL330mVP4fsfuhld9EhECMxQR8jWlgwSgnSCJd1G&#10;FVsIBOfTIQRJaDlApfelZwYb5+Zuysz3Jz7yxGtelyO/cgTJE8gJ0s0dTn3g5R3v8wdhR//ezdau&#10;R8xeDrj48deuII7+2lEgZXKeMgEeEA84MjAJhBhG2VCELJP3pLfgRAS0SbCoQFQ8/v0vXN1D8SCw&#10;d89eVFWB5ZVl+LK/PlAkaP8/ZBIkKcAGjQIEYOvSFKFpcf7S5ms/gw8B++N+FOawpItQiXn0rlcI&#10;Gchl6xzKpqfgXtBEzJlAlwiuUVz4DxtoXmlw4jevvvJ676fei6gxU+wp5Rns0HzdgkEbwAIhRMbj&#10;3//4VR/3g797d8+16L0MBEic7ReuxEWGKXR5gqLNLRcs9P4KJrnXLwI4gAsDa4S2AZvtJmrtcBEX&#10;5wnq3oeOgjgfT5mRiKHcT01LwNbGFrqmw9ra2uX340Fgcc9e+KpAcdrj3E+9kr/3AO684zbtyohZ&#10;bHGezwP/b3t3swpxFMYB+MfMGOUjUpQlG7GxtByXYGPvTuRGXIDrMRupSXY2pknE/8PijIWNEEk9&#10;z/7U2zmdr855zzkui4CmM31bNsnkfpzJeJKkk6XVlSyvrWR6Fb+86ts2qZ+SVG2aOun2kuHxMEmy&#10;f76fplsyIZpeObfPXOn/bTWb+vEl9XOTqnrK6GT0rv4WjjYyv9nJ4sFS2quH3JxNx6vdzGSYdmdv&#10;q+kv91K1VR76dUaH78vzfSb039ImuUxym+QiyXV+7hOLQZJ+kt2ULcZ6Pr044ANtShvdpbTZXX78&#10;4xH4tkFKCt5but7pn0XyNYMk2ylx91P61ekfxgMAAAAAAAAAAAAAAAAAAAAAAAAAAAAAAAAAAAAA&#10;AAAAAAAAAAAAAAAA/F+v/AUrx52aelcAAAAASUVORK5CYIJQSwMEFAAGAAgAAAAhAHQ4n0ffAAAA&#10;CAEAAA8AAABkcnMvZG93bnJldi54bWxMj0FLw0AUhO+C/2F5gje7SdWQpnkppainItgK4m2bfU1C&#10;s29Ddpuk/97tyR6HGWa+yVeTacVAvWssI8SzCARxaXXDFcL3/v0pBeG8Yq1ay4RwIQer4v4uV5m2&#10;I3/RsPOVCCXsMoVQe99lUrqyJqPczHbEwTva3igfZF9J3asxlJtWzqMokUY1HBZq1dGmpvK0OxuE&#10;j1GN6+f4bdiejpvL7/7182cbE+Ljw7RegvA0+f8wXPEDOhSB6WDPrJ1oEdJoHpII4dDVTdKXBMQB&#10;YZGkMcgil7cHij8AAAD//wMAUEsDBBQABgAIAAAAIQAubPAAxQAAAKUBAAAZAAAAZHJzL19yZWxz&#10;L2Uyb0RvYy54bWwucmVsc7yQwYrCMBCG7wv7DmHu27Q9LLKY9iKCV3EfYEimabCZhCSKvr2BZUFB&#10;8OZxZvi//2PW48Uv4kwpu8AKuqYFQayDcWwV/B62XysQuSAbXAKTgitlGIfPj/WeFiw1lGcXs6gU&#10;zgrmUuKPlFnP5DE3IRLXyxSSx1LHZGVEfURLsm/bb5nuGTA8MMXOKEg704M4XGNtfs0O0+Q0bYI+&#10;eeLypEI6X7srEJOlosCTcfi37JvIFuRzh+49Dt2/g3x47nADAAD//wMAUEsBAi0AFAAGAAgAAAAh&#10;ALGCZ7YKAQAAEwIAABMAAAAAAAAAAAAAAAAAAAAAAFtDb250ZW50X1R5cGVzXS54bWxQSwECLQAU&#10;AAYACAAAACEAOP0h/9YAAACUAQAACwAAAAAAAAAAAAAAAAA7AQAAX3JlbHMvLnJlbHNQSwECLQAU&#10;AAYACAAAACEARDFWE14CAAAiBwAADgAAAAAAAAAAAAAAAAA6AgAAZHJzL2Uyb0RvYy54bWxQSwEC&#10;LQAKAAAAAAAAACEA2Zex5nhoBgB4aAYAFAAAAAAAAAAAAAAAAADEBAAAZHJzL21lZGlhL2ltYWdl&#10;MS5wbmdQSwECLQAKAAAAAAAAACEAFq41IiSgAgAkoAIAFAAAAAAAAAAAAAAAAABubQYAZHJzL21l&#10;ZGlhL2ltYWdlMi5wbmdQSwECLQAUAAYACAAAACEAdDifR98AAAAIAQAADwAAAAAAAAAAAAAAAADE&#10;DQkAZHJzL2Rvd25yZXYueG1sUEsBAi0AFAAGAAgAAAAhAC5s8ADFAAAApQEAABkAAAAAAAAAAAAA&#10;AAAA0A4JAGRycy9fcmVscy9lMm9Eb2MueG1sLnJlbHNQSwUGAAAAAAcABwC+AQAAzA8JAAAA&#10;">
+              <v:group w14:anchorId="1D27ADD3" id="Group 1" o:spid="_x0000_s1026" style="position:absolute;margin-left:47.55pt;margin-top:0;width:802.2pt;height:484.05pt;z-index:-15809024;mso-wrap-distance-left:0;mso-wrap-distance-right:0;mso-position-horizontal-relative:page;mso-position-vertical:top;mso-position-vertical-relative:margin" coordsize="101879,61474" o:gfxdata="UEsDBBQABgAIAAAAIQCxgme2CgEAABMCAAATAAAAW0NvbnRlbnRfVHlwZXNdLnhtbJSRwU7DMAyG&#10;70i8Q5QralN2QAit3YGOIyA0HiBK3DaicaI4lO3tSbpNgokh7Rjb3+8vyXK1tSObIJBxWPPbsuIM&#10;UDltsK/5++apuOeMokQtR4dQ8x0QXzXXV8vNzgOxRCPVfIjRPwhBagArqXQeMHU6F6yM6Rh64aX6&#10;kD2IRVXdCeUwAsYi5gzeLFvo5OcY2XqbynsTjz1nj/u5vKrmxmY+18WfRICRThDp/WiUjOluYkJ9&#10;4lUcnMpEzjM0GE83SfzMhtz57fRzwYF7SY8ZjAb2KkN8ljaZCx1IwMK1TpX/Z2RJS4XrOqOgbAOt&#10;Z+rodC5buy8MMF0a3ibsDaZjupi/tPkGAAD//wMAUEsDBBQABgAIAAAAIQA4/SH/1gAAAJQBAAAL&#10;AAAAX3JlbHMvLnJlbHOkkMFqwzAMhu+DvYPRfXGawxijTi+j0GvpHsDYimMaW0Yy2fr2M4PBMnrb&#10;Ub/Q94l/f/hMi1qRJVI2sOt6UJgd+ZiDgffL8ekFlFSbvV0oo4EbChzGx4f9GRdb25HMsYhqlCwG&#10;5lrLq9biZkxWOiqY22YiTra2kYMu1l1tQD30/bPm3wwYN0x18gb45AdQl1tp5j/sFB2T0FQ7R0nT&#10;NEV3j6o9feQzro1iOWA14Fm+Q8a1a8+Bvu/d/dMb2JY5uiPbhG/ktn4cqGU/er3pcvwCAAD//wMA&#10;UEsDBBQABgAIAAAAIQBEMVYTXgIAACIHAAAOAAAAZHJzL2Uyb0RvYy54bWzUVctu2zAQvBfoPxC8&#10;x5IsRXYFy7m4MQIEbZC2H0BTlEREfICkX3/fJaUorl0gQdAC7UHEUuQuZ2eHy8XNQXRox4zlSpY4&#10;mcQYMUlVxWVT4h/fb6/mGFlHZEU6JVmJj8zim+XHD4u9LthUtaqrmEEQRNpir0vcOqeLKLK0ZYLY&#10;idJMwmKtjCAOpqaJKkP2EF100TSO82ivTKWNosxa+LvqF/EyxK9rRt3XurbMoa7EgM2F0YRx48do&#10;uSBFY4huOR1gkHegEIRLOHQMtSKOoK3hF6EEp0ZZVbsJVSJSdc0pCzlANkl8ls3aqK0OuTTFvtEj&#10;TUDtGU/vDku/7NZGf9MPpkcP5r2iTxZ4ifa6KU7X/bx52XyojfBOkAQ6BEaPI6Ps4BCFn0mczGef&#10;MmCewmKeZLMsve5Jpy1U5sKRtp9fc41I0R8dAI6ANKcFfANJYF2Q9LqYwMttDcNDEPGmGIKYp62+&#10;gnpq4viGd9wdgzahch6U3D1w6vn1E+DzwSBelXiKkSQCrsSdIA1DU8/K8w6/31fgwn3TcX3Lu87z&#10;7u0BKAj6TBC/ybUX20rRrWDS9bfHsA4wK2lbri1GpmBiwwCcuasSqBncXAcIteHS9VWzzjBHW39+&#10;DTge4YJ5oKQYFwLoF5w+BTvI682KSef+9EExSTL3Z49lJ4U21q2ZEsgbABZAANekILt7O8B53jKQ&#10;2CMI0ABQTzQY/41Y0l/Fkv5rYgEx/2WxXMf5PIY+AqJI0zzLh9Y9Nposz7MZPDZeNckw+dOqCQ0H&#10;GnEQ4/Bo+E5/Ogf79Glb/gQAAP//AwBQSwMECgAAAAAAAAAhANmXseZ4aAYAeGgGABQAAABkcnMv&#10;bWVkaWEvaW1hZ2UxLnBuZ4lQTkcNChoKAAAADUlIRFIAABDMAAAKIwgGAAAA0rZ+IAAAAAZiS0dE&#10;AP8A/wD/oL2nkwAAAAlwSFlzAAAOxAAADsQBlSsOGwAAIABJREFUeJzsvXvQbctRH/br/b3O897o&#10;gZAAh4d5VMBJnIgEhxTlALaxChReCSlXkcKuxMRx8YeplCtUqlzIzsvBoYSBilNyUqHi2C4b2xUS&#10;AyknFgIKbAEqEmziIAshg5CQhCR07zn3nO+x9+SPvWZWd0/3rP3t1bO/79yz+t7vrLVmrZnp6enp&#10;6e7pmU1YYIEFFlhggQUWYPBZ3/mzuHt1ghfO6eRTZ1d3r47OVqtX1gkANveOiN97ZaxeWafNvSPa&#10;nB/R6mydNuf+ty3IeTd3HtHq6YO0ufPo2uWsnj5Im4tHhBeAdHFEdLpO6eL6+PB89y+P6PHJOt2/&#10;vH45Od/mbEWr803anK32os0r55t072xF6fKI6GSd0uURAY9w9ejlo5PXvOHq3tf9K6/c/2JsfuNb&#10;3v756w/+2lvp8uk3pfX6zQBAAEB0BWAFgFJKREQJKRFoQIcISGm8D4GUqxzu8zW/JmCVAErbe/46&#10;p+XvKOePQCsNbRzKLXXGlJ+QQFiBQEhD4fmeEiFRAghItH0ePgAST6Px2yH/TKRkNwhazyvaLtzo&#10;89yPK9a3VZ+vWH+HIDfUnVDxehif5z6nsZ8HvEv/D32Z+zdREt96PDMPqVS3tUPba6Yilo6xP8s4&#10;1/yi5QQQ1u/A2N5AGcfHMiUq43js16GazOpks7XFN5x/ZoNue1T/6wbmxokrxi5eQbIG1LeCOEBY&#10;/1t9DwTL+m1Z5tidEInbjy0aBOCn+zuaB8aKYDZQ8wAg206oeD5U/gkUDRrEFQ57clWN98Sk9W20&#10;LCyieJRXfC7KdbjyiuXVZWwxDB6vN9lfmm+tqrWs03IvEg42f0/wL4dJHt6hjL1QPYxMs+ZiLpsA&#10;arPA0GRPvnWb5zldeHoUJEzwfmm4P/9r3aFVThjeB6JPrm6HPt7KT9n8bTonhbQluvJQQf6wtKpt&#10;BssW0Lpl1uMNnbNmNEhmDOat0gxHNgGd5PZQLeMFAOB2pEjn87WyRwE1vyueg8F3QLCOVhqUbJ7r&#10;pr/q+sEUIXZvDVAu60peSJYDu898y3m4VXZPaNGZp4X7BRsoWb4Twy6w5mFAdpuVpudlXadVdxcZ&#10;OwWav3UfWPZszzGxE2ie1faLfqcHjZGss+l3Oa3k83Cw8ODvqoJuJ2SdIEkcs1wHIN7xe/5Nfidl&#10;vRwrwCiixjIwdpUik/Utqf60cG/hbz1bbbHas8Atg0PKp1TzRzc4pMy9cRm/gAdifU9BS15LP5wv&#10;74j7lpQZJL/l9Y7fS19enU+67e22eO1oye8K91sL2m4EbF3BUkwMv4cugmdtFLEbHs0CbgY8eyI/&#10;ax32hmSZZUfwe9M2cMw27YaQ97aNkYb/cr36fXewbGjdPwez+dI0Ua31RH5NkKxv2e+8bKuzejXT&#10;sqEzrQ8wDiw/YcKmTle6ubnGo9Z7JssMb0yDb7vav5rpcppK53zX9BllsBjYkutz0Ve8p3mwA900&#10;L2jZOuoXNWnsYS/5rhuveXZDN1rpxqaaAIBkvw0q1tupnCi0rXniAGtwvN/Le4OHtA8DjXLC1+Ay&#10;dB1j3iSoZFEz2w5lhKCq2t+FJg3ez6BFKx9DuQyXHkHQokUksLm8ijkU/sCBDSpRIb83y5iNMu+M&#10;xNJI3jbZU5cRzL8H4F1vXmMfTLClp08E0wHox7NabwJ75uDo+y0brluMRbQM0zTw5Fe+bqC6Ns/D&#10;xtzfkwc6j4Pxypq02V1eDYXORK6h74RBq3PV/KYXM3vKwQPMWdJGUDKwsPXYnzp+HuhkF/RuezXm&#10;N6xvhw/yuw1J+Vg+yn1cKTRB+CFcFarjUVKlmwBjn9NG+qFrXX4Tr8P3GuuenDfjTaBkuDXOIzum&#10;D5/rvRJCPotm7druDRAl3xZYQMHRTSOwwAILLLDAAgvcLnjpH/6P+Nzf+x/ho/df3HzgNf/S5dnV&#10;R1fHR3SUTlaUD8KgywS6TEgn9mEP+V1ar4iOE9J6v0Mhct50fEF0dYp0fHHtcujqFGl9QTgDsF4R&#10;HSVgD3x4vtPNii6PEk431y8n50vHRLROSMf7WSGX64STYyJshjZtVgSc4uj+vU26fEJP/+9fvfPo&#10;Jz5wZ/Wlb/nEnR/5xp9a/cob/s7mY//s3bS+PE6b9JlI6S4AIiIQ0RrbXSlINJiaNOAVvqiTd0rl&#10;5GwkDQaRPjwhG0k0JAgnwWzP11hG2dDC7meXLgPv3Y3UhPJXnlkTCQRKq9FhENEn2r7U19mFZ9AH&#10;pGDsc9D4GsxJoPtc3M8EvRGkw6K3teGC31tOXEJ9aEbmGl3O3sDb2H3zMWD2l7kAoJ0hbEB45Vwb&#10;LeXsDA4C4874sqGHOYEESxtnwHiyIj/PBovvSwUzy89OP2vMlrHNvi9jPteP2klY5GCMLHbb31HW&#10;Cxmvh4W1YRhgTsLIeQ72glYkD2wrgWyk6mTd52q4H/ywDKADDQB/cmX3zddKAaieZ4K16MTG61bf&#10;wNhlWl6xvFYgZSlvNp6OzI4OrpnqL092lWnKWOTQ8i8CWrrLIelhTdVVNmuw6/sA6C7T9AKulO/5&#10;3otpLNeGfOsS6NnS9XoFdYjF++EfMvhlxfHM14R6ziNZTiRofukylrbgHbaSr1v+oYp0IFQmUc5j&#10;zZG83DjkJ/TmbkHpmWGcwzLylfIVNS8S5LclvymwYuFVcliGxXOALbu6borg993mPl03trxEYHJN&#10;6ef5XR6gnJ20KavnS0DlR7vsnjB1KAm/D7KZJlFy5l0rMCoTtpKXuUkGSWl47x364qV14fMp4H2T&#10;n/VY4N8dqI980AMBEB0iBgF/zvxvfKaz63fVtYWDHpiwCmDXWwTJsN2wTRv1BhK8mp/1N6CRpxNB&#10;6CFD4WBZtu8IZVpOeXpW35VxBvleB8JZuFv4e23w2pLt2RsZq88TzJl7udzqDVpe9vw7dJv2geWg&#10;je7AZRCXw9YUZMo72PLO0kGEvp5VBaOqVMoYv7Nkt5hrMc4Lui2e3G7ir4Jlb+/hGeTc52dS94Y+&#10;U/QxmewWY5qp18HD0qmsfAcAbU9o3TXf3/DBGdoXx9PztTowj4jpNPX4AmCYcLnstr3Rde3DJADZ&#10;faTfHaRPHKKSegdA2MVlrLA/YW/n8qwOQ91ZvWSS5a/w7O4e1aP222zTlZ+SxjUdIccBoWuLOaIa&#10;Q7WfO7Yxim8P4MsdKoDtP1TpRIqflGwu6ZphM+iyo9AnOdZ5eie6tdY6Cg9SvY5iDXvA9qN3WUvh&#10;en1+1u9CacX4hFSa5wsch5vUGabKiZJxLToE0sfrYyHHDB4CNNkykWz+CQM9Z1r6UAjfjO2pO5TJ&#10;IkuUlDSrDEsmzUXVoEe+jx5DbSao6aHHj+kXDKSHJ2+j1x+1raXTiCqRIP3noyzhNq11oPr+4M2B&#10;fC5lSVCfV91idupMFNmc2UnXsOZFIZe8oS741tMZAsdxKbIDz1pzlOBDYwwLtcu358LkuxU7GinD&#10;eByE13bAbP/2yvOBDa/AOZ9fdfrc4hv6HVCTh8srYauw9nOZNYsGnr4TNqdPzDtVjA2/8jwd5nFL&#10;BvL0mW2v9TvlA2FNEjxSXrf5ZhZ0brvQ17XOItLKP3KcVxND4NzXURXifUtMASnjlVhfah+EE3ca&#10;2uf8qtNnl68F2XDPBZvQY1vjXKcHQbDd0pLPQyK7igEP44MBgu2UBRYY4PimEVhggQUWWGCBBW4f&#10;vOcdXwq8LeH+xUc2m/XpY/zOb91ZnT4829w7otUr6wQA+X5z72jRUm8RpMsjAh7g6A42dLJO6w/+&#10;ytnlv/87d09e84ar133/f/PjJ6/Dj330P/7zX7L+yIe/li6efvNmffV7MOiEBKy3djmtkBKIekbq&#10;c4eA9XqoOjnVRzj+qsj6AZcQ/4K/+ReoDf36tG/+rNIjnB+8iEB/mqzEqdgMIEAdXFBtHA8Az+AP&#10;dPaZ1ar+F/lYUIrM0ekXMzq03Weq4T7B7ke9s6XkDWbK1oL+XMhiQ43hkga5ICnfbwvw+zoCP+Xo&#10;8hy/+0JzzNLYjVZXA7WoqIKMAp3dXXjfd8zTVPsLmQzmAOIXuPhzeDCZbqSxsqtfs2v3wFBvgSvf&#10;x1SC5uQ6ISblBx3kIGo5JXWR7en9fJqWebc4Wr9QkssKQ9Xrk64B1U5/NfjWJFJ00G1LhkcH7FXP&#10;DXoIHKF4uEW0AOi2YC3B3MTC5myg7mfNAq1gzi6/amXxSo9g7Mz7fAzouVuLM0Cyg1VODx0AODh9&#10;PJ3A4x+tQsm9+Ac6UKogz2SOhm7B6J7swHifhmsOoiOwyYrLXc1kHWWRaMKEvv0sHJYBuag98tyq&#10;qqub3uYdlnGQA1s4HnkQorZveMCKZrd8MJDFciI/U7T0wM9l94RdNkvx7zpDtTltaL8OhklsXHvu&#10;okJGg6TWwVVWPfr+YKDpPWW/hNsy+8CE/ScUANTfJeeTHbPPw4GMb28ZJFSyOoO26UQ2Je/5prcE&#10;pmMwPWTMmwtVz8Z3pujKOINMvC189bPVBqH1UCcdaIEteLKfzw37wCFl1SHqOuRm7zk0vxHfyvMN&#10;fLNRlomA1Mfzcwss2VnkKrhsz98rWxK1TB/t8FymrnN8n0i2hf9inAhobuDPfx1S4337gBPLsinB&#10;0uE/F726UQzPXhW/Cx68AK1M3RBxd/W5e/6YA4H280356srBAvmdNb4gzbvt/WhnWL+Cqn06B7E9&#10;pvyoB7UDHeFVXhtOMms4rDD++GQZMi1hCPmulzzSmywt2na05eyN5wRgI9OJhL1g+Y34D0XUZa6Q&#10;f+21m6+otWH14IdmpPo9KT4l9Y1+dueRDvLb2wjT+dAMwPatjDznk2x7r3SPxjUMWhvbe/BWNso9&#10;h9a4sFTrcFzWTZUTRSOPPkA4D1nPmofMvJwMVOcrTYnkHWsNpcsYy53ecKBZokSkWYlQaQHQGkuh&#10;9PBeMZ0BGJtWiVlNRw5B9Gi1NTI2yYmhHA/dVaqWlr+DLOGHZIgyQlhjgkHJ4OOxkbD7y5qnZ4Cn&#10;p/F3M8GLFS1yyRvqpYkeHYFwGlRIRvCs1otgKATkdzMsXTRYrls6eqgMyzzvKUEkeUB3d7XRGmMZ&#10;EaKrNd8HgGcTm98qeTVYKOAMUh3SOpcArcPmZoOn0A1pWa+zbGO+Hm0KyghQZQbqM3Vfj3XJA1Pq&#10;+EO5ptVLr2u0fTYwfV3DZBd6k2KUnrIrHnsWn2wdJfepFWsKQIzlloyYh5zi71J5oJwvZaoxLXxT&#10;7FOhc3XS11uxX7PBlkulP725flK+BdopCyyA5cCMBRZYYIEFFljAg7cRHgP4tD/6E3hls3760U++&#10;//KLrj7j3vkL949Wr6xTPiyDH6BxwxgvoCBdHtHR3dPN6vhNKV0+opf++rseAsDJf/hd7z36dvwj&#10;+uPv/kvnP/m3vyo9eumbaH31NSmlhwBAwAZEGxRzpXiZhtfXwoJlITtdRNiCpeVs2RNmGFJzwMwe&#10;4/xvHZwAQDoHhL9rCE6AsyE1yvlhkS/c1uSeXKAybgmGYcydw5YjsBMELUzpZ+H4nXAKAbZTr2ug&#10;Sb6fX2AjPfmvTceP+KBRdgBEHJTS2ICeNySMLy0x5vNNCHjtiwpkqAKBeDpk91mOV2tnfk6PoMGB&#10;NlaX4vW41/VU8lctbnF69ghqmUoLhSLY7GaodGsTW5gj3Ov3sPbrhWrt1CV/7qXqxii79X53FF3d&#10;IhkH+1jySs9z0YuRQL0A5y1azKsE11KGtPrKv+ulo5a6SV51egjswL8VXuqTKhHsRQdZ5vFHEF2m&#10;Dr4D6gDPXVigi3wrhSsa8INV8vu5kBd2pxo+xVLYsZxIOAR9IPV2f17bjX9agcDdA4SBrmOMVYqa&#10;WTIoxik45CSWLvLoq7XIGtmExhzVUe8MPSxDzeP8sIyuB7SIBqnxyfkP6K7DV/INqHVzT84B2806&#10;fPoTLMcULD7o+bMT4BoOlm3kBQAeYAOb+8uRgrfZnJnJr7olX+2uqstp1ZPl9kHB23hwY5vYpkBP&#10;8EAtf8HecaB2dn6fVFpRD7iecB0cGrrtbYEE6E3G1gZrfeAyh5KHBr5mOsb2+1rk5EDUcl/Kqr8r&#10;7vtSbutQRomr9ez5SXkbFgiAXeXGlN09R/YcSm4FBnS7cKMyWIHXt1H9eONzzjMMXIYV1U8eOlE+&#10;tXzjA+hDKsq3aXzvHaAhyxnx4vnztdKtwFRVVrjVBuuHANw2Jonz7QNtQ1rKSuXggCQs7VYMnPSE&#10;YdztU8AN6jraf+DZcrdEr/VsAfNAC7XRW/t0KjsEMG1sDt6Bft3BO7TB2yDWDagmJGDbynmnFB8O&#10;hPHQDLB31OgY89qjacZYOCD/W4cL0ECs6x6ake+zbX0rDs3othFbVAzJdFrGsvSKr3RWqyzClnmt&#10;OoLAOiSjNC+eblzeXefQDKAmHxSvdT00w/N99+KvFgEyaLbgBwTtWk4US035pTquyQGon5neyps9&#10;lrH919tUHcY7Ft90s0P15AcIJskbba0spakteRbELJwGlg4YxSseE+h1Ra4i5/vyepJg84HTouO4&#10;0ZuMxVpPImkTMlpkFcjzKRLXveZhiEl6X5t/daMCoOtmeRT7oimXLFIBQxO9l+WDACQbNIjaSJxQ&#10;6+kAG8uoxVTJ7cdVdDkQSaAeVbZqt0iH7Oaqy528QIxd05rHAvp/sv+GuayIdtb+ItpVXFopO8Km&#10;s+R0QTCC/yfGr9YFq3mtl46RUWjYDLOLl31f6WhqbUnHLGi+idXnhn969bs3CfN+1XEHABvP3twX&#10;MEF7LBVRtNJFAKmrCB84DTKAjetdDlnZH7m+8/22TGueg6HC6O+8SSAAt47trpulY5L1nNqSb9pO&#10;WWCBOFgOzFhggQUWWGCBBZrwgR/6SuDf/Zt43enD9ado8/LqlfW903tHpwDAD83I9zeN7wIS0mXu&#10;kwc4frhep8sntPn5d9/BP3hy9+jhi+vPfuf3/K8f+0n86OUPft/nX/3m+745XV58fUqbLyl2OtEV&#10;QHk1vRSLnS0Tb4FhwqnT9PlGWOhsAUk43OKMLvnrHWNaBmvDindy6kGCyELK5vTjBWpnj85G7efI&#10;Pi9lNpy++1aBemMld+6Yh2YQmo6d0A3IVeGRDFUNJog+19FkGD5tjrkObbeCwWaANWbH9Nq3Pb5H&#10;aV73g1J6HZYgfLKNMWuxRv7GJVJg33c8LMLrJ5HO2z9+UBZ2zPZHyfvO/M8qguxkdp2Y7nei4SzU&#10;HBqEOr+bSkst5gwyDciiHiwRNKgXm+p5yZdZcs26lnfhh2Vc9921wXK8M3rrvvFkl1l0oPP+IIdD&#10;mIwo33n0ENlaTB4IrTYHB+aZVRT9bmK8MN3OOzQhfI7vHPRaBbLoiESa4Bew6y7lhOF9IProah2b&#10;ALADgy1oBYh2C0Ln911kDgeLWbSAgcIBtS1RyaGmsApuguKvg9BNyhcAmHtYBieNd1hG14MEbvKw&#10;jJZcMnc+UcWi5bAMrrpZ5eZyvHJ7Q4tf8/MBN6xd77AMqqaM1n4q2mau6shlWmkH3aTGwduwZm1c&#10;O+BhJj5wfvX0P/1M8lM9XqDu9VjKMr7aaKQzTuBQfXtLoIiDQc5aQZ/q3g1oB5UBkFU3KLGzzZ8z&#10;qmfU33ERRQ27UuOjwcO9wn/AazkoY0eIOghDf3td2CXPIQ6yADrrDYZt0Rv2bUcr33V4Yde+vdG5&#10;6dmALKOF/sN0dPGt1tcHsL6rDqLINVBOQ1mS4SCWZyDVV/3N+G7whWTdycDfO/xDH/pRBVDfKhbS&#10;SktL94DxbshjqSiWDgSVXoqYKkDrZbrgA9kZHLRfAbDtvZ4bKadQVDaI3tydofLrEBsDSdokgJWW&#10;D9OvD+KwDuc4iD3S6ocMlh+6H0LSkLN8hJX9jHEoELb2OH/OY8dak/auAyqxTVO8rceB/ia6elg+&#10;RBpIdP1DMzTc+KEZrfS4ijHKVssOZsZSPWEyHuO2rMpfM28g+g59Oo5xLdusdP0jE5ZPJ5F9SEZp&#10;2iFkZk++0jKO3+erxy5azk2VE4H+AQ9dafV75p/s6/Cb7eMUyjOeXdh1DbdUrtKpThLZW3gE0wTw&#10;eSamEowOLwVqA2Zz/GwzwCFYAJpqzrfeza0Ctj+u3qjKxkslZgbNwIhjDIv9YPWY9Caqp0P2Ws6h&#10;VnkR6Cl9LXjTtF6LKEXzuWyyiVpvAKDlwCwkDzB+LaeEWOhx8jWa10UfsPSmCGjN20WHhC27xMuM&#10;p7JrInjAm+s7HJqxiz4n7OuGvAsRB56vNDSW0JmYPBt1i5iRH4hpdC5KtT1Yz2vqds68Vd4btkUo&#10;HKTfc126f406xHi2dD8n30zULNVy/6J9P4I514vXnW2/1lwXMab0QmypN+vrzjgX+dxJYH/ovJ7l&#10;7YkZdcld5NsCC/SFYG1xgQUWWGCBBRZ4NcNnfPsv4N4R4cV1OvkkcC8flgEA+Z5fN+dHtDpbp835&#10;fgdp5LybO49o9fRB2tx5dO1yVk8fpM3FI8ILQLo4Ijpdp3RxfXx4vvuXR/T4ZJ3uX16/nJxvc7ai&#10;1fkmbc5We9HmlfNNune2onR5RHSyTumauGzzPKGrR+sjOr6TNl/0heef910vPvngt/7465/8wk/9&#10;G+nRS/8OLi/+YEJ6DTAsPRCtAaxSSisi2sES19b0CsKYy4sZiYBVQu3MUwZTj80Exc6Mc/hYv9zB&#10;A1+2zRoMxZVcgNDvARWgMNs4h+1kBQLJygtnFWgn34o7god8or9XzCEQ6OizgimCwNoUmdOB0Ulg&#10;/ZLvmH9V5Y9Bzmh7vp9XMNqee9X/rtM+Qe426tz2iH4vTZPBRPLqs7S3mTZ/MBtDb7M1EMT3nowG&#10;hgaO3Wl1bflU5Y8Oku0c5Gf1H+n2GyKxgNn+4AWObnJvYlKZEg+llAONAaDPOHAbyfiZt7uae3ck&#10;1N4YWsER3FmtNnCv6uGoy6jyh2CaEe4ls4BJWrfG7ZTs2iYG4Znr6sm7wLXpAeN5agxEy7KuB4i0&#10;5+ZRTx+73Jq+rEMNugdydqZLaTjgz9t6nOi5P7G8Igim0/wv0O9Nnx14Z/vRZPO9Qwq6HpZxoPHF&#10;KkRb2Cr7odqRkobPMs+0hBXQhbFeDYdlKB6dOiyjC+xyWEZPmJJL5R6SnfK9JecyeOXqd90E3wBe&#10;gN8h6czRgeEngTzEQvK0JGGzm4QKU/N4vt6qgzL0/QE3Ue0Omk+1bK2UZJnH1KNZcRPZ7fo1PSYL&#10;uX2QUAcBMrmdwdsobfsU5RgB5BjZJqhn9k1ON0WTwndqc7R1yCLHu3xzi7voVoInD3YJeLuOHLmu&#10;zNm1/mg8n1W4SXpdJzhy3/pvfN56NoH73TJ4stR7tn6VkU+RlesZznyQ1LPxnRDhbI6w5jIdLLsT&#10;vrcStNKv9Q9L0VGT6nWLqOZky/ZN6n2zgMOCdzBDfu61Gek6KBp2gzz4dLQliu1gjKPW/idS9Wh7&#10;yDtMsCt4h5fkdzyte784BNWCSgsfzt4b9qxtCUv4eR0V3rQJOnemsc13mzrd0PX1mvcW/7Hc7WM+&#10;dGbTn4c1vQ5Ix9rOdA2m0ZhKYAJgSKts3IQt8/KyO9EOGOl0QJ4zN7gZw9Ly7Vgbpbr6xwHJTz3n&#10;KG68a7lkrbckSNYT10Y50TSy6NNhjQWQfZ6fhw9Msa5L0Xzo+QnnI3y48VUzBGMGS0zl5yqvU0YI&#10;ioas7nGIiLduVDnFUI+fXEZvehyAFqMIkIcZ8nlbiwna1GNH23LW3D8f01xYYmmKh63Xbhmd+Zc/&#10;RxQ9IZfIG8eWbtvUR+Yg2eDZuEqGizF2NQ24fi9KaNAwBMWO8qsakI32ZzWxNe8Lm2Y+elsce/a/&#10;3X/jO9a8jSXahzlcybsuP+7Ujf+dian0/dDYKnamowxMwz+dbKza16L6vogFwwalOn/ouG+1PQI8&#10;pgbGfs19vWH9Xj7g/esIxdn4IXxKGbQJNlY3YqxWsaeb+kDlsZ8N/8Us5Ab6FjkHNdZmFT5cLNts&#10;fD2Oc/4tsTIak+As9PrMb1ZskuhP3e6NJd9cpX2BBULg+KYRWGCBBRZYYIEFnh340Du+FG/+9l/A&#10;R+685vKDr/28lz/90S/dvXsPJwCQD8m4aRwX2A22B23cTccPjtabqye0+o33nv3qH/mdu2ef9gXn&#10;L/73b/nx49fixz7xHX/pd6dff+9b08Ur35g2mzcjpWMAIKIrbC2TVUoJ28MzEmoLihvv/NWQ5q1k&#10;8ShevagRCcXoMxzxM0Aa5yTSE5JbvvfrS3a5eyN3vfTZlTGC2iuWzPlr061LoErwZibPKSMW81XA&#10;Y07Tzp7uG+LCF6+9clhbvXFeLexU3v4gHAeI7ne1uUGkg2pfZnmfW2vXH9bnXjvDnLuOjB4b6OTj&#10;uBj5I4M4rPaHLULb47OkaZFWsbczv/XaONdlE+fEWG3xAO1Aw9noGbwfvrA10Uj9uiKZlnncYxzD&#10;C1pOVb/gqBYbzRhS1Ke6l7IjydlTZm0L8yq269LjtqQ3ZF8EaDpYwaDzK4E/hh3eM6fpa5axL+jx&#10;e4CAFS6LStCvms+r8WKSrZNu5x1yUCqOqgdju1xBQfL71iZyUfYOBNwb7wPRBzXvcBgDAOqe95p/&#10;o4dl5DR+ja0Q00oSlJ6Z5HsiVow1j+r06CYoeWwdltEBQg/LYHPWrT4so2eQMdfHuWwDS+f3mrUc&#10;1jXlJCAVq16B61UbDV7N1xs4kMHbCGZvUBvHuSad103ZvuDl8Dpyvdb7g4HH6/mq56kb3XRsyVWw&#10;Z53OgWR2wy9iZhdqpVeArr+Bw22DBCGPWxujrYMpRJ6shyuzpA56RyGF2DOgSFbibIdiNa674juW&#10;V/dJFcB6C7voxmFqzHt6Bs/TKmNXebKPLrOLzFoOUdjCrnTwvtPBjT3q3hWm+NHLs/BCBYStvqkD&#10;h8U3jfXDrPNX32Z5nqWvskGrOUN9gyS/47qYUKchDxKfOliJf5MD4gW+PdYEZ4NW/i0FBypdGRHX&#10;KcLI7tejP9qpgP7gHRRg2c+9NiVPoWj+80IWAAAgAElEQVTaIqP9AIy2SxmfRO4+JcAw+7YFuvV5&#10;PqCuYPmBtD5hfdcHmZpomqCWjc3H0wr1foI04K/tfssPELZBQjdN8bq1EbEjjW0e2xJLpJPcmGT5&#10;lfh9vclthXxoxkFiGyz/Wzc6aqGt5apyXMhFNfaZZ/hq5g2W11MHQATTzOK5amObkqHWMlsuC5B+&#10;nPzchc88H3kP+WfJowof1CyhP5sqJ5KdWvQJpJPlNxQHTBn8w+fi7bU+rKW7bOo+vqrOh2CSUjdq&#10;fsnzoUjQZQRBx7URVgmTs4b+oDcmTtKDlRtJD735lqcF8QcBrt+QEm1ZQ+WpZa/ctFr9MniIfmTN&#10;neydlnf8dekSI19kf7V0jADgNoD1briZaOIBeVZD2IER3pw38BmngRZbhGkazsbPaX+ULPcc8p6v&#10;R3dxK38EK+j2B89lXv8VO8XifzDd0PCT5fRwfWcq7foFt19X47+hI4oMAQ3PMtazsWYX78u/Uj97&#10;XR3Iq/KH6nTFzOsj+12mziD8Huy14Oncz4ZQnAMdp5SanWWsqe47ffiN5Bcayovq80Fe5sZSCpxK&#10;syw2xq+l4wjwOoRnngEd5XtzjLfaLRymrtI+G78FFgCAo5tGYIEFFlhggQUWeLbgw+95B156y1/E&#10;/YuPpJP16vLu5UnC0yfHm3tHtHplnehyWLA4WVFar4iOE9J6tZf2mvOm4wuiq1Ok44trl0NXp0jr&#10;C8IZgPWK6CgBe+DD851uVnR5lHC6uX45OV86JqJ1Qjrez/K4XCecHBNhM7RpD1xyvrS5oiO6k47u&#10;PNis8ejo4pfef3b+k79+Rv/mH/jE5/+tr/+pl9//xr+Dj3zwZ3F1kQjpDSmlhwBWBNBweMYKoGJK&#10;orJYiP3lZ2b0EIAVX9HKRmN2AFC9uBEFRKye/DwfrA0nwOioK4FjK3XCdw4cJoCwqpxAQcjVvpSh&#10;/piCgXGXnP4k9zHGvhWskp25q9EwLt/NQY0Z+XlzQqlzXtnWwjy/lj4XfKaeS7K9OXMegv3aXq9e&#10;qbFdxutw1cFM0rsPSZBb3vY0OH20U4+yM2ioBhg3KBBrJeViZCBcQS9S0Fmb+ALavy17+Mfb8Zlv&#10;VyqPlvH5RcR4B+q+t65zilfj3t3MarUfkLRKHdoPdB77gD1+uSxQn2nxsCsNZ6Np8IK+n18JzEbq&#10;1yp57G8xOIz7magBpqzi8rn4olclqVylbiKDJ7uc2N9DZsnKYPcX1a91tU39NNBhr9vdhXet9otB&#10;6k/xOUtTDgBh9PDkmZZtM8HS4+RG9CE9q6sZjeEfasg2XUcMwg6fRI4bvajHA8kBNhYgu1/Pe2iU&#10;02PjuCU/etCHgdD/Dd7ZjYztQ1vCAzqn6BQ8xkaYYBahIzHbsQQ6ZjmsGU+X3WEhdZfDMjrQbZfD&#10;MvgcDUBsVrMOy7A2TTwXh2VkuZYZq9LHlW8q00CzrWY1QJbF7/mA7yHzLPB4VfPpgQ/L0PLN2jDG&#10;ZSbASMlkZxEFrJu8TWa6jnztvglNQ6tPdDp/f3AQ3gyWTupP2z25g4zsJD/zsm9lvjm4GgXoQm6C&#10;Zg3g9ljmT+YXpUQlnd+Ph2JA+BUTZfk+lM/GCZ8us6xKWV5R/U3WP0bRpw7IULhqfDNu3ncZ5/I9&#10;jWPwuYapAy2mAjO17NBlWe+1nJkCSx+c+uP5FugLc/rnOoG/U7zmfdOqY2puWw7TAIBKZpbgf/WX&#10;ZbCWt9Zcw0FsfKKcZs8lZa5ALotlU9Nunp/0PFHhovAV71la7K8aRwE59/mZT9BaV+E+xUYR/KrV&#10;sq3jiY0Tgq8vWT6/GyCmZ3dY8unANkpBJfOdsoFbNgvR+KUw8dR4KWOJ2+Sqjvx88MP9tE1uHV6S&#10;nw9xaAYnmogHYQQWQgk2a2tfNhnl5gyWbyC6mR7/63cHPDRjm67sdGLrPlw+Q8ruQrpqrBzg4BeP&#10;Xl3lh2YyLWeHK5HiXSXs8+RKVrmtiWEu+oomB+A9vR7C0yS/1cO9DPXiE7LXjLv4dCy7CuhEpyzX&#10;MPIGIGWVbh/XDbR8a5UTJdcsGZbvO/rB+Ryp+QeQQ0q6dG3/YDgcbHy15ETmVdQiS/NLJctgZAqE&#10;buOIRt4Wdo2WqeqxopHV9kB6eP6SwHFT+JrG+TrP2Ym248USB8RpwONRed7IOBDTEcz0u8ZruZ7T&#10;qb8sXZinB/SXZWeYcWVuEz050GEMe3Pi7HKdOYvj3pBjRBM0nI2fMddFz/+V8gOUxuZna2mE84Al&#10;+yLWHFtzfcghP37/5fl9+65mj7x2kT8w7euwburB/9b4VYO+0gOZ0K6Ywyp3BliHZHSMpdE6vp5z&#10;ynykDlGweGg+Us48HdJ+NWYBOVb5nFfmgnFersrZfoCQfid1taqaUzw/JGPw+/KxKvqc+be3r0lc&#10;R9QC5yI9rxZ/a0DZ25uGjGbPQp+1OiVYJ/V8UxGQZXMRX1qPZLwt2q2VQODGfNgLvGphddMILLDA&#10;AgsssMACzyC8jfD4v3ojXjhf4+XHHz1//yff/+jspcfrq6PTRbd4FuH+9rK5ekJ0sUmrzenm+MGL&#10;69WvvPfsV/+D//O1R5uzzf0//1/8X1/4wf/uj62+4Ev+4OrBw/9kdXT084lonVI6TillE2YDIOVn&#10;WYlK4kFawt5RDgAVzFU7BfaA6tREGA7mWNDBBRVKPOjAyu+kh0Ax0OeA570fKmjhT/D7NYUg5zuz&#10;ghc28rNYwFVt06fh6pNR7fs9wdq4ZS307A1eGdzRZ72uPPt49touoToRVzVd+3hap5+HOPl6nv5e&#10;FiUNaAVx8HstEzyZvy9YY73DL5xoKGO/Nay5M7xkDG4/0Jn/WzI/iUuNV75M0HA2ig19IUwGTDTS&#10;WscQvl7NKJymAfoO6jlInrxPYihb+9f1QoUuO3QhyhujYTzLr6IC+5Xuhiqw1ilnLrRO9+7Cu5r3&#10;aFKtG9P0PM7pHEgPL3A+8JR//itVQK3PbX9dr84n1q5Zvuq7qPm9INzgk/wcAS2+Tw6/WPP+ocYP&#10;UPMM0I8+UMEc2eYT/FQHAHMSjGS0fjXBT5+PuGMb9foVjW2lkMzC3Uc0/onDMlLNP2SVBfXcaSGV&#10;85Alkzr5FHhwgHdYRkKaPiwD5PAbibpu/LAMfg2tG1IO8UGplaAs3yy21em8LM6zQC37qPzTB1Kq&#10;xzGnsbcZqhc6SKYc8wMaaSdS8r1Teu62DsvoumlnCqyNZlqG9AxSuRZYeh2pPz4AMH7Dk5IqCtPZ&#10;fXk+VYC+3iJIcOVy/svv+HvzsMNMY0gRxsdJIpQDMtJKjiOhgrEiOZ58vrBwtf40vnmm2v5/C/vk&#10;psALOrX+tIzQf7mM1l+rbAETdSzw6oEp3rG+78GfHm96ekkXm+TZAi5TCXLu8GR1fm/NL/kdMOhQ&#10;w5Rq6Vx6fhF/ao7h+ZLGXeF8vXmF4XmrwNJDtALE9Rit/CS/CE/90d9VypRXv9adboiY1uYDy2+j&#10;7cVDoujYxfw/vXmXjx/PfpGusLoOXU9VR/eGq7lfy/uufqIKGUlQz14fNlyYPknN9skoVxiWjhAL&#10;bZbB/5bPshONLR+S5VvKMtuzYbgMz+UCEGXWB2JGN4bR0vMphdPREtT6OfMksWQm68VkazEvMDJf&#10;MP4t/3gn3uNrIZZ/hstPDvVQr/PWvvdA8Hy7XehEfHJwZB3q6R6o5Zu13hIdcwBIOuixx3X6mWDJ&#10;D4t/+Hwr0KQ8DdgHb/DrfGSd8dUFtPwwdEuvWcS+q8oQDBWAJtV06CFvLH2hLNSmNrm2H6FuM6lr&#10;AEyNmwDQ8RsiriPVpJLfDjLbiQWJi1PVAoyD0V9VVq+/AvnXW7MKHNet+KjdmmgRxyLavghSza8F&#10;yQh+deYsgOnk8nN9393f7PV3pOzy0rMNU9JgqIsefoE8cJ30IBjjq+33WxWbXJnkxeJfD4kG/4fA&#10;xPi12ibSvDYGtr0TTMXVewf98sMyLAjR56ZirkKBlcl1Fq7DFLyyAAiW8xodZ1qeC3JMUpUm+lyQ&#10;ZXyw1vNj+lwrQxj6fH7RVSFCV0V7DhiRqcvpwetT6deAyf1Ok3sMOvL5AgsAOLppBBZYYIEFFlhg&#10;gWcXPvFzP4DHn/+H8brTh+ny9PiC7q+JTk6P08mKACCtV0THCXSckNara2u0OV86viC6OkU6vrh+&#10;GVenSOsLwhmA9YroKAH74MLynW5WdHmUcLq5fjk5XzomonVCOt7Pwr5cJ5wcE2EztGkPXHK+dHxF&#10;tD5BuntFOAVwCqTzKzo6vZMoHaW0uaLL9/3a2Sf+2nvvrb7iaz/+6d/19e+ms3/1b1z9+v/3k2l9&#10;+ZjS5rNSSg8BrAggIrrCYMGkBCJaZauSioFTsCW2QDG+zq/EooR4ngHWgrCoY3+QgfkrYbhzR4/1&#10;q0mjDywHHKwqJ9BM5OQaj+Fc3h90YXkXiTZ8afg1Vr0qQ6wY9vP2EX2u+7qDc8v7dQLd5zqopD4J&#10;tw4gmAXWJpl8HwaasfTroZ+rjW46n+KZuaADkHoFfOsxPDxX7J3FW/lM8onFN3uDtfBaCo/gK2tV&#10;1ZDRuTutX5nn5bh8MRO8zdVBPOD+grEIiGJ/Giz6Rc1zltzL9yGgZb5qsBdvobK3fgV6PoqGDAiV&#10;/Ts0kr+GcTXpaL3bH8WtPKo3XOlfkvSmX/5rjjpggqJo2Zqnw/rM41mW5o1b3V+ZOD1k19ThECG0&#10;0LgaQkqMH0jalOyeYukJvT3B1dsRRI9RFrU20VZz+zZRjBctx6xg5BiED8EnYF3M5niP73OV+VfM&#10;dYzSruVEQXeZsgXrsIyCQv5Pr3MPTKObr3mnG/8Akg69+WisFJI5uILImCVhqHu0l+sDBzw5Vgmq&#10;4CZMjD2gA90sPluJtAzlFz+NjWb8V6R1Xu8Aji6wy2EZvQJRciCCkDtcoKt31hq9w7aSPzHaOFa5&#10;PcHizUPSWKNj6Pp6c8N4T+OeJyYzi7kI+c6ae1sb2iw53Z8ADo/nq95Af6B+scGyaUj9aYPOGCu6&#10;KExnb9e9UwG3CxIq+yv7gMsvJWG85+9zOgiDrUWV7rn9ZhwPYAdk8O7ie7PKGGKk1EHwFh5NXEs9&#10;I74HHmG3D1pj2NoUwmU0/2u90zKlBVZZVdn7NXWBVyG0+DDf71POFH/zZ2+MWHCjc+YNA40yW/j2&#10;lGzm6xV67ULI8AF4eWL+kGJfxmuz+UnMTRzdrApDrom5+ELNSQ08bw94eonWZyw9pzgEbD+K0gGk&#10;jyXn4ZlbBZiZd2xjIHg2taUnd7a1m2hm3YfZLfla2TnEdDaCuAfU+AEG03DbJ+Z6slXHIfrKO8RP&#10;2yoHkcGMmJp4nNCcyHwYaJbPNB+FktUpY7m95Izne+vuk5N8pe1jkU5sDSjzoDpAI8tmHbtCAw27&#10;86/Hqx03uA4VoJb5SoBrmcw3fxJ7rkDL5g4y+sC85/kZteUolgm2H4hnawNkNz9ma4zyaxTUCwSo&#10;J3/UMg7qEytuwyLmbHyNedmjVUR1Dv/kq9nsTMphzJGRr9uaHdB5bGm/GL9nTKJFiBAreoIE6gwR&#10;qDptD+UTLlPZ3F5ooMZQwQ2KHk2CBaBpjJt8HzReqh8/yVMQ2FxNkjyAHDuZltyGFPN8CKpavik6&#10;T7Km1V88PQJFg0cDx3HrQPGsh7Wb6PFnIM925tdq3Iq5akKOoU3DENBrNjktjA/YmNI2DmVdFrZ/&#10;IKlvrTXzuehZbe1wcIy1rgcY7AHZPC2rsrwKk1Ue/4fQQI9fJfS4rLMIMSVD50LHtte6l/Sz8CZx&#10;nW18TfJ7qH6fA579GG5LGhOwkAPlHykPe/ryOqqEvG91zKmuc6vXj2Oa5yfW7rg+59cOfa4NXGuu&#10;04EQBRfdKUCoTsqv+T5Cv9G6aE4rc7rH5/m5I58vsACA45tGYIEFFlhggQUWeMbhh78FHwfwWd/5&#10;s7h7dfLkhfP11afOru5eXN07Wp2tEwBszo+I398ovgvsBveBDZ5sDxp5DByvXlxvHpxS+pVfPPvt&#10;Xz66Qy/cSa99+3/+0wB++hP/7Q99b/q1f/QH0iuPvzmt178fKR0DABHS9vAMOhrclonS4P7YWkkQ&#10;G+kz6Gexw2guKIMqeAHYW1zjgTVORnivQw/LsOzJsBFprdRyz7XR39oRwDfPRyF3Q4GVrT4fgw9J&#10;5egUPKLbGerMLZVAODCys77Kxh0ePK9X7hwUjXZGtL34rMZf00nMMa9bXbN5HZSkA+9mgdW+0A20&#10;mqbK2ScWLDheGPlClwFArnTMwc9pa+BCptVPJV23uZK9rTkusP3dN8Ba/aUWMTVk0T9Fwyjwfq0j&#10;KhCj3UiH//U7PndG8gFQbYJiDurExps7/SpZJ4qP0E2ANm+Gz9OWnmL0lx63vJs1saI3wLbaG0YL&#10;vcjg8F5jiNfM7DL4PLAWJvXm9A5Q6WNqzQqwpj57bu+i2x2CT6ygC04EvaHcYqfCVjuUEwXeHMjf&#10;RVXF+tdPl3qBJz4Oyj8C2f50GgqFP88xBsq/3lD4SS8c87L4fScZJJpgzFddaTYUXfGB/BXF8q6a&#10;41kZLFByOSzDEObQ78hmWeuwDB7MwMupAh068SUHj778+YCbzWpeszfjIL9NNRmBNim9zT663oNt&#10;MMug6WxtHLgFmwBH2EVGW89srAB1diud65JiI5FXt1uA+vaGgdtNoEoWl8Mz1IZf/r74iSg/5+/y&#10;N6w6RgLrff6GbxTxbEMO3q9IWt/JgPtb1BeHAG+u0uPbe7/LuylbZ9c588bkygKvKthlU9OudnrE&#10;OGgFcj5HB2lYMpjbBeU7ywefv7e+43Ma8/Xzpb0xP9g8s/3Om4/4/KZtmCl8+Ubt6jD6Xpvarw2W&#10;/mTpN2Dp/Fuyi+DZPb0rgfE9162s+nV6Zzvag13tlIMf0jCgYdgt2qao7I28KVeZnVbow/he/qiC&#10;ZZcfxFYvCJJN89Z6Ux9EUBGz2hAGKWA8G34DxeZCKNXlasddLiu0eQZNvWt01ab/J29Zcg7N0Gvg&#10;ap6xx8kKCZtip3fxjXNaWb66LnS05KYhR00/eMZHfmrL4E6y2eO1TuD5G2te0/rCkJ/pD4W0qryD&#10;HZrB+SyUr1TDtWyyZFyuesPTjHIAo+wIlJ05PJg+1+EfDpoEFq9YdcxH2OATIJ5ftoWiVgy38lzM&#10;hTxbJU60/MoQJHc8+dJrnmvxPVCTSzSzRbBgOdxJtyXYPr76x7xqWbv9FkiDn9ZaY4qzu6y5k70j&#10;kv1jsuZODD4DRYNHA/mWyzJRLZdFzSZODfIAWnj6VaQsS7CZkccbss/LcwLyD/pYsbghMt3y70bL&#10;remgE1Y3e848YMXhAjHzfUs/DBoDXhx1OTQmqaYw3RA02B1srSP0hyh1+0NttAnm5nqhhkIMT4YG&#10;QMe21/0+4i8PTJEb7nOatgX4fci478jzbZmHia5sfRAh73fFY8/ihT7B+pzqPt+yfx3rouNj4vwK&#10;ma8h2x3R556MLjLeK79TR1TVxOs4li461oeb5fMFFsDWRbzAAgsssMACCywwGz749i/HC+eEj37g&#10;xcv3/cCXvXy1vjjfnB9RPiyD3980rgtcE+4Dm6snW9fL8d10/ODFNV1s0qf+yk+/8Km//dMvPPjS&#10;3/eJf/4nvveHXviOP/PvHX/G53w1nd353tXq6P0pgVLCcUoggDYE2gwB0dnK0V777dUzDBvBXbuB&#10;41gCfOfHtUpXzVHGugj2ItRGvjAcybnfE3QRHdZ3/IobztqWI2B2f/OyBsOeYuna6vMc9LdLGdqh&#10;0zxcZWfkVBnhGzG8MoY+t5x9NZLD98H83rntrpMHo59zrJvdZh+348jrclCATptd7nC1gsdKFAts&#10;+aKdwHozWVTfW8F7QEzfN53uxD+02w/I9ov3Qf3fPWjcW4Qd7jX/G2s23oExYZPSPkH116uAF4qq&#10;ka016ZLmjcc4OWBtzAKyDCNXVo2bs7Saphc0OoAevyHQcqwbcouzNJd5LgTzrXfYTUwl7OrMvxND&#10;XCa6DD4fDnTwwdRBBQlSPPtTn41P+K+aHIRPcn2OHpd3xei1K81OBHve1+WE4dugQ6hMGYrMNh77&#10;Tx+WoQN8K96htm7RZUPElK4UHpCvGWXFntm8WR4N3VBExZAql5fN8oQ2waAZ3zjYaZNILZ9WFd95&#10;h2VUAUKK17Zl3LLDMvg1tG7UQpsPyHpQShZdQa6iapbT5eh6KGfqCFYAf9eA/gYqhb/k3GoflrGl&#10;t7UnwN2nRHUdGXQdOv0g4NEfsNNy+o0Al7VaNySVDnnVWXl2MtLBi9Bltuo2C7g9kCB5kG38zRvL&#10;+F9+x4P++IZnLq6AcUyUcbFSf2rcAPV4QQJ0AGkLRwtfbldyfJ8r0MGiOc3647qCpzfoP6sMDl5Z&#10;CyxwW8Djcf3NruOl9eeNPY4HEG8fPwOgZbQ19+S//N6ao3jePBXz3tTzVNHd1BxV7VPLhSSUQvXa&#10;qT4cg99bh2sUHG8NGHqTqyyBpWN81qqPzg52r03ka9Wv674B0DrxLvrzAce2tin0YYDWJt48Xvg4&#10;4WOgNh39OjLoAwm6Qito3rIx+yIjCQjYxmKxv8dswp4He2byp+ok00fQq2nUpnFH+lp+IMs/BGJy&#10;FqjsAz6v5HIBiDI92z2mIUonttaUuujLnMEcOToGA2AwyCBiYjgvVmVZk0Ak+oy3DrC+YMkym9fk&#10;sK6GPcvvxVeE8phFi250MuRNS8axbLVsmygnCm3LV17wiht3lt/B4h8v7IIGumTesOMSAkGPp262&#10;iZYTXFaktqonZA/YRx10w4PIZ6o7XvO9bh7/vNDDa38Qnq01pCDeIJCYn8W7Ye7RcSEVqYx83iHt&#10;+2I5KcysLhBdk29cBp+JYkPGd4xL4O+mm3ggnrUgSpa1YgatKhSbTMVmz4bea2q6/aJu/S1qsZ3b&#10;2YrZnIWfnlCjdSBbjyv2hMd+pdm+rAoBr+9DeEEPcM3chjIj+tWifwcduEPbPf29+DoU7+r5p5V/&#10;PnKGzhLJ880g8gGs8Sv4weGZueAVEVG0E29qHtRPss/1/BgOnqwMHecDtGQzqe/Gh7qcKD3nOunX&#10;K9xMLf2s9fPxA/6ALny+wHMPHaXJAgsssMACCyzwfELCwzd/CPc/5wle+y8+PX3ldy7v8YMy9H2r&#10;pHLQxp1HtHr6IG3uPLq27rJ6+iBtLh4RXgDSxRHR6Tqli3a9FvB89y+P6PHJOt2/vH45Od/mbEWr&#10;803anK320sdeOd+ke2crSpdHRCfrlPbAJefbnD2h1fndtDl7snsZj4HV8d2UD9K42rx0tDq+k47e&#10;/BWvPPh9uHrle971mic//2NftXn8+K10dfWHUkovbCulDRWLJlEiEFFKg/FDo73jOfbmqq+5asPJ&#10;EQDyFzmMX7XMzhxm6Iv8JY2EEyAIuZF83J6cXTw3UPUGKMj+XCXp9NX9zVdmIpDrvHkegHDAiT43&#10;FpCs09e94JEw6MTrQ+FwnbjWrhdK9beCZ4BQE7VH2/M6jdo0IIOGmAgbArK0+HL55tbzfGPxCuR3&#10;Lff7A46MD0CvoNmT7/m4VU54zeLWL1EDHee4jKDjyA+jgzWhaKcvpHgYPm1tTo9BzWhvB9k/VAaz&#10;kd5r0i+s/KqMPdGyAhe9X4fMssry0VuyLuzXGw/SV5rWgMGUbbnVlHtACDGmxmn42PUWGpQsQ/1q&#10;5zKioWNggjcnA9SO2SjDqX3oxjMn37huvut8ZbGCWXanec+CbnPgdJ9bvGOWQ3ZgVLcDDHYJxu8S&#10;TJ7BYRQrmEcTkKDyWfNvB57yAoA708zavKDTATk3m4dlDLTb5bCMbXqH/tdBJZaN0ov3tDwDHJkG&#10;VDoBwWczTJSbn3vLOesgEuBgfFqhw2RWy97VchKQslKnyS6yedb0v/WkvQZNY2+u5nCAPrGB86W2&#10;YXR6ThvyXCcrfyb9wrCdpuq+LcBsLZHMfEIZrMAv7evlYmr8hpeLLemd9/kb7m5r4efhqL+xcH1u&#10;wJOZrQ1TOr1VtgcHlNcLLHCjsGvA8a4bNKzypsbhczTOxJokA0/+e/NFfmf5FeU3vI7td1PfcN+K&#10;BgtPD8dQn2UYWE4SrfNYepHSvfbMXhdwrcyHBc+20Ru7edoBx7Jlh/ANuDotrxNu76WNY6Wlob9a&#10;dVi2Vlew7El9SNFB+sKwvT3fUQZuRiQAG5Wu806V26t5msaa3zvOWZbvMWFTpyv7Qq83AdJu0Pyb&#10;sOnLu5bPSR/s0oWGnMHyVRnM2vfEnR7EcK/mP6OsXv46oDvNNE9puTZe6+FYk68u62B+dH2AUygY&#10;/GItKliyTbDJRDnRfsoD8JDFP7acspvNm6zn0nDe0faI5pkwurTkj6FDOp/UZZkfBKDr8ElcBbuN&#10;H8AeO7mMpkyPQNPQnzrIWwCw1oq2L5So2GhS1YezVz7GMHQdWu/Fu9AvZ6LWX/7X+pIhh5pNLAqt&#10;98FMBBvyLFSWYUpwb283MJvXVR/oPsdNKj1D/bDllp73xXwfgB7QXQdy+y/JmFtLVgFtWTcPsf7y&#10;us3cihf0Imk1/juM/c5z1bavN3K8JkDHN5j+TMdPEoNcT57n43Wjxrnq843u8yF/SyDORK2X+iP7&#10;deOuXVLaKimtPs++hZB+L23u1eeOjAdGWpcxzr6TH8BRXGeg1XeM63UI8zCjm+LzBZ5rOL5pBBZY&#10;YIEFFlhggVcbEF5+D/C73vqP8YmLBxe/9c999tUXf/SX7z06xwkwHoKxOlunfH/TGC+wB9wHNnhC&#10;OANW53fT8RnW6XJFl+/+mfuffDdw/PrXX77xXd/ztz7+N/C/pb/5A597+eFffSudn39dWq//tWLW&#10;EtZEQAKtCICyeSVfRCzgCUc6ST9SR5Ab7wZUuJOHOf1KHrXBpSNyQYVY/ZPYa27kqmw9kTtgsHF9&#10;6vEOfV7aSKKcMLAOTQihhzceh3Td1+V15mePZwKhU9u1M6fajMaLz76uNDZdO+7CN6jtE7B/HbDG&#10;sqgHTXGw/UYt8uS06EXMqbR9iyjWtsMAACAASURBVDecryVNr0+A3XOHp4ao9rc2doQGYWRQjloW&#10;NA1CRY+DbCq3eD/csd1opP7MyupOgEE8qhaS9DsMvFr5nsHXYXxZF7ZpytrQEB5kq8tRQsrrTtFF&#10;Di6ROlp3vgXavDukTQzx9hzeQY7rubxTsF2GSiaptUmRN48hqnVAr/x5yLL2F4Q78Amfq/RCPG80&#10;5wt90EyRLTuUE4b3YXgGqOeynDZe7cMydJy9xx/dgnyBmh7dD8vYgVEEodL2j1ATbHL+7WBbeLTp&#10;HHRf8wBV6UA9NwOGDkBGPuOwjG6bbSxaHeKwjCzLOC8BbVlksZjFZkAt32DUEy3nqjYyuh2avhY6&#10;FZ/JQ4By2i6HZXhktHjWOmiIp3cHrbvq5xvqjxo0g2tDgNh3kN8mDLjvmFVllzJc30/ULd7fICj7&#10;yDsIg1+t9/kAZYBtBiLJ99t8OZMcJwIlNj64/eb98qP565IKR45n9m+8qg/L8Majt5Hf+1a/ax0C&#10;MCUHnqNN/As8x2CNmww6SLWVv5XeytvVb3r7QMtz6wAN71c49TflOz4vUn5Gif8d80PqDlklclVz&#10;kvaygaf2Vzbf34ou1TrPYPNW78DS2bdE4tHUxXR2Tney6t85s92kXqBtG0+H7rLxdAf0DD8Q15Oq&#10;jW40qsGWjWOnkVtfrsN71wW0zyinFYTUu36ISKJpe9y0zyFZOR9sL8bRHuVGk9zyy3nX6KpNvxCN&#10;MjinEwn5ah2UkcHa9AaswA/NiG+IwadWejgNeXmWvevx0vC6THijjSiN6LxBRL8LAm/8dqCZxWum&#10;f0fJRsAaiu2DhEJlo8dDXfjKkzkqzZJtYv/URDlAHCsdaL1q6vCoLKdcNMsrm0fCeQYYbZlu+grX&#10;6Sz5M1Efo0ktX6y0GdDSFcLoogQHYM/fXA+omshpWiGKEFp4ui5Pm1tFnoMN32CZx2WG4p9Mw1xk&#10;xZiYmx1ngaY16xCrK3h/ZYRNAykIWvptdF95ck3HXHF0ip1XKbf8g5kIMn7lab3tLzeWbriypukY&#10;7PA1z+66peq3KbtGy62W3IsQW3oMdIjRsaD4sJJILKQa7eaGrIvue4F4BA1043Ja7nOnfLFgauEX&#10;NPY72vdJtX3oSdbvNv483kGvBYOXMQu5vjy/LTOPbW+8D8/E7s1JEYi3D42iA6pIzmAuYzVBrkmW&#10;sT72+Zg7UM4TuvJ6ZdiWerO+Y/R/lc9VXPeHzmPcW6MW/WvyOTApGxdYYAasbhqBBRZYYIEFFljg&#10;1Qn/79t+D37r9LPxaY8/uvnU6YNHp8d3X+GHZQAAv1/gGYfH28vRndPN8cPjdbp8Qh/5rne+Jv2T&#10;n75799/6pl//wl/7vu9ZveVbv4He8Kavo9M7/wPR6jeJ0lFK6QgpEQgbAjbZFsbo3R0gwuizEmKc&#10;G54ztjxz45bfsoDqcaFh/EAHLu+JnIRAO7oGXjjVjjy92q0dI5YzIAw15szq0OdWeitIvbW5cj5y&#10;ThlBbfeZiDlmrSjJybICcOvZ9qTHKntFY89ZLFxY3un3LsFCXqDQviDW2fR4dRaueNe6Ozzyx3Px&#10;cxzY+X5u8U05T5I+2mdZ/Ht8oapD+63NwkCgE98b+9mp67ymfLHxCD/p39swHQIennkRw0gW3bwL&#10;o8zE0NgMxXUMHXBmBep6QZBhh2XoBebgOXqohF0dWvOqyMjK9RWPWLPRPATftla1ss6mPhGyK2dr&#10;KZVB/dYKNuhwWIY+wCe/s9ojuh+jnu4t1IXO7bzd3fgEkr9NZcbgFQ5aGWqVEwUH4hmg5hsA4kog&#10;s8mmnB3ydT1EqiCQfD2pW5DTDoyigzuK7FGDbVKGwUifi75BmwNsWKhlU324BSDn6WfmsAxvvu8R&#10;YGfp2+Y8Psg0aw50Wc6Qb9VuJxgZA0FvJrV49BABjBkdY061gj4HJM09Sbp7ZBdl/q3lrw6QupHN&#10;/bovLH7n3x4cOCNbjJ7TNMPTflnFNanM+sNG3bcF0ihfge09/4VF/affA8Ocn+WCssXEOFipP/Y+&#10;f58h3/J5IV893Cw8eb7n4pAMYNSJ9GYW/qfHMpez1p/Om8ErY4EFFrDBGmtQY2eX8brLWOU2krUZ&#10;5FUKWtZbc5eYG4z5TcyLRU/bQhXjzXW94QxFrutpHyWlrBUMeDbmNwtHcZgGkph3bxYsRYnrQPwP&#10;LB3js1aVdlWtEq/3Opnz/YFBz6OW/cjHf+uAnWjUMPK9tkW0bzF/V9RA1PaOaaIO/eUdSKjtnpD1&#10;5GajG/2h7Z2u/eAQ0nouyjOkDWOd45omOih6HcBsGkl+9nxQPapG7R8y/VA0ymFAzh1aPudyAYjx&#10;YW1simuIQTP93IWGWthyWZpxg+Kl4Vu5yADFmNgyLA/pD7YhLL7jYznYZpnyRZYN3mgP8e2+mnrd&#10;pRuPcTp0Xb8DRB9765G6WzjLFdZTH/WSZ964K/XG0cbrc3FNqMQ4X9614rN4md34pmusgsUQjBn0&#10;PMjFU4JKsMqIQPNQY4jpAOZ6JGSTuOguV0+eB8pDL5YnkBatGBF52KBNqpZPMGVjbT6WuUTU9E1t&#10;8hNg8y7LH4KimhM7rLW05rLdhmdLBgRA57VQQM1PwvHNGu+ySW0bjSUHyjCr/VH08OIoso7oVcNl&#10;VkvuzYGWXhgir4jd1ba0hkolasi6EOja9zvIQIA3VvHKAebuA/T7Lq/5/NVa/w0Z8715XvCm1s8h&#10;xy3pfBM8Mxc88kWQVctnPlYThG7CofgehJyXciMCO7vyCJqqMiwjl6OhY1ei7X+BW78x7v5Ag/bX&#10;1TnRtc0LPPewHJixwAILLLDAAgv0g7cRPvYXPh1315d46fxj5x/4zX/68t3zl66u6MkKAPIBGvn+&#10;ZpFdYBbc317oZJPS5YoA4PjBwzUd30lPP/Whk/d92ztfd/zwxfWD//LP/tTrf/T7/9SdN3/5V+HB&#10;C99Bxyf/BxE9TWl7eEYCEhHW2YIamCLC8zBeKqN0fvF6AwBPz4u8TsZm62KcOujmM5GFUJ3uLeJ6&#10;gSylqI7iIGqxqeF8147c9i9bSUd+qCNPQ0jbJ5yvlgNatH2CZ+ZCx7a3HDt5g6T8nrGygVZ4AEfP&#10;U64t2ZnBSre6trXgEwGdF6xazveyNjsmjjDl14ts/3XSrw2tsT9Rh1jTrIPkwqA1/kMXchuTqjfn&#10;UnWzQ5l7ooZx3rE31Fp4jUPZ01nKJqoIaPVV9yDngdY8EEYHzALG4iNGIlFQfzXRjORbiyETu7JP&#10;rE/L/K3HvSojBFVDhncK0uRXnp7n9OuoqV2Df71DVUrlQbSxUK4W71DPd5bcM4M7DGJGwFTAfhC0&#10;9P5xowR7x2J86v35SZQ5FTQcAq1AvPBgJy0vDCErCJLkYnD+zpQ9UM8d5gxPn7yBwzJ0OgBnbt/v&#10;sIxuMBV032u+z14kPm+3NrtYU5o7xRVFyS+390YaoOY/S/bpzZ+9UCm8ZR9kIe9pkoSV+0jxsVVH&#10;N7tisvGMxvxeb8jt3AdtSJCMrJ0TVjrrqz2zSrnMPyT15xZwOyAxHmcbwvKzdwBFfr+9Gf5JzPRg&#10;/F7GgbOBeLTPWHGACFBvbWLeZaPzdrqlW0X6ULDmGr1pnm/00Rtyd9lsr8vgeRdYYIH5QLDHFtcv&#10;9zlEI5fhHXiT4VV8iAaX//pgqNahS/k7nm+rgqdi4mlXmp73+OFQ/BvueshqPUHaPxaOGRdzPs5z&#10;+q3pSq33XEdXkremHUPGN7maKkMrsy7owKDtm9bhdOGblidQU/bH1MGB4hANZfvwNGlSan/TlL11&#10;APD6Qx9g0hUYsSwiVveQw0m7pwqLq3JzOdqP0Kt5ns+py6ZiVbXhJ9r30AwAFb+OtRzAH3VwGmp5&#10;ntN4ehounJdUGdofum2MKgsIZ0CL77guFEwvy/9t+XNa6zJAHs72odbd1mam/MRR4G6aZTzC5Rpg&#10;slwlz3Q5kV17gAMAALvP+RoLVHOBen7N8smCUL6x2t9lTUF0ev3aEh+aV6pEXX4QeLE7kfRojR2u&#10;VnPxWvCpbnThMTha4yKYN6p1Il5VseV4okEqtebkHboxD3R7FR/qaiqzpJU/sL8sCJJtkzJHy3eZ&#10;GZiSAXOhJcej5LvHT9oZnu8rNpH5u8VnlAo6zPuiPmXH8NeWzOodi9Ex/nDUeGt65nm9FV7aknUh&#10;LODpN2FgTkLjfTM2tyUcAqDjPLXF3D4Aoeh1znxDybclwqBnzG1r/txOvo18ls1p3e8Jk3PuPGj9&#10;MKXWMczDkAVqgX1eqRKc1+fW0RJiRt3VB94EEND2rmO8UYbmc9EsYomWst7Jh7TAcwNHN43AAgss&#10;sMACCyzw6odP/NwP4PHnfQ1ed/owXdyhi6PTY+D8zklar2h1tk50nLA5Pyr3ab09cCHfp+MLoqtT&#10;pOOLa2vmdHWKtL4gnAFYr4iOEjCUf61yWL7TzYoujxJON9cvJ+dLx0S0TkjH+1kbl+uEk2MibIY2&#10;7YFLzpeOr4jWJ0jHV3vhUvJuaMClbtPR/ZNNulzTxS9/4M7Td//GnZPf/S88/twf+SP/8PK3f+/f&#10;vfjEb/7vOH/ycUrpIW02b0rACiCiRBsipATamqIpEdG+OxSZQWUFsQYA39jCjfO8YaUY9ysZmFx+&#10;rZ0AwkoGHEQ6t7TPLKRoXaA2YId78Zqq11tCrEZHQUSfWEHP+X5u0WoBvlqUz33O2l4C+/S3kBuQ&#10;Z/d5y3EbwuvWqgR7FtGQGPsX/N7jmZnQue16Q0Hdv6z5JR0l/qVrvwO1EytSxpkRKiT7Fxi7doV6&#10;8b18qhyD0RvPrYCMcDlPppyfbj+LzOjRfqv/9f3eMDH2eTP4fFNed+b/DF03lE820n5NKquQgWJw&#10;zEZP6hS1nMrAg9SJN0EtSugFiu59FbaxSBOe0xpcMNfTUQE1d5U8UThierG1S/AUIBtLPrkE73oy&#10;wCTeTFQVPTrJcu+wgnF+Q7mK+ELyy9i+ljJuNrTm9yi6JNRzvTdXZb6wfpkRGL/tPecBtr7f8VCD&#10;Kb7xSLjNC5N3crnWNQRagc9hMldUCFvA6vTEZCpGoiHjCyZ7tPwyJ9cg9BnfHOyAEYsv7M0EkYdl&#10;hMuq0hiDVlNB+CH1DtfMN94OpCyH+CaFFrsCsqzKHmLlUoc5UbSR0RCodYeOPCrQYPNdfm5t3toe&#10;umaT0NzXxHhY86slf7vxsgeenGgFw3fuEwNJ1AytdTdthwzpM7JKuZz0y0Zmfr1BKLzI+I/SMNRH&#10;/gNGecybV/wClO2ooVzG+2UsEIBhs3AuI78HmIgqYoYdhJHHnoEbgcqzhx+3F19V0NrIpIGPW/3c&#10;CoL1vufvFlhggf5gjUWe3spn2dW7jHsON34oVizoeaGa49hck7+r5hlCZauM8+K2nqIyY5wP81yn&#10;50pi36dSto8jP+RX48bx9Q+1PzSQc5+fW7oTUGwPbbfo7Do9gfGul7lRbw8bvAXaf6HX+m7AFiro&#10;MDpYdknlPxKHDNjjgO99odJXqaqL22G6rn4NpprGWqZ29pswZLhwYMo1LCKWLAXyzwpqV5MuF2Sn&#10;95IjHg0PQFvLxt6mK39VsXM83mayX5VrlhdNxF1oGA5FuMKWkUM6kfIlDbdsrI9ZSV25PA6Wwx7N&#10;OvFcS55JPsvf1L4kLR+rAzcyb0bxWGsMhtuChrwpIo7Uexj+S4xEa5XD02ajbNAj3wfzjvZHVrKL&#10;qGqybCNVvALUfs35yE7wTNi40p1vvCPWz6ReE/tOfNBB1hxCzkzxPBQthByGetD+zWCadOQNbvdw&#10;+4fHeFhiQpKKzHjH7fsyyc8Ej66Md3mSei3512Tu+dCZby15lO+LXLKGeHP88vQgeaavoWOX8ROf&#10;8HeZ7yDnA1lqkB7gzfPR7dfyKbffGgdi6LR0BpZnX7BiljrFXljPPC6nkIePfx5Xn2UUaptkP6So&#10;9j/o+1lg+WHYuBWyNo8Dq00dxr5l++f0AND6HNTzZFx2lT9wzHfleSXvCFLelTpG3pbxiRM8E4Ba&#10;VVQQS6VqrCbRt6LPmf+55AGqvg3zJbg62UwZAtRCTMgu3d+k+tvqlMC5veMY35YFsS5QZHOZV8s/&#10;Bn+zd9sPENLuBZ5rWE1/ssACCyywwAILLBAAP/wt+PhffQtO7t/BgxU9+bxP//jLp8evrK/oyQoA&#10;VmfrtDk/onx/s8guEA3pckV0sklHd043xw+P11ef+uTR+77tna97+qkPnbz4lj/x3nu/9v3fvfrq&#10;b/lavPazvp5Ozv4a0eq3EtJRSumIUiIAGyJaA0DaOiiuxyPi62xg9g3a0MECFUpWEAHPnwJw86gU&#10;MsIsY5Wlafz1qZmmM0en74uactJ7AY97gudsm3vibdgi7HXS94LsjLCcr/kxAdUqW4UUQh0b3sJE&#10;RNuLP3LcRM4qqEZDFYvQu981RAey6PGsg8Oc4TymOeMvauNs63T7ABq0fnGEO2uND4brgdvvLeDs&#10;XwG7WmMf/nCmmv+rDyLA44HQoJxmI/3XJc2bh+JkgHXYRa4jr5ta1Y5r0DYuoYdltPoqpgI0+0qP&#10;WTI+LxF5g5yrNtpGoNkIKAjl25a+dl3e5TJARyfMRTPJq4bARdi2Hkei+wHZ/WlCpvH5PQZhR75H&#10;B2Nagd/yg5pXzOGVaoJ5gmcuePp+h2DeqV+soIFvPBLm2P2pX7/Lz3GIM3rskj6/QrQFbF7wHWyD&#10;YidkonHetnAzygpFn9V/kIOMhqoqvpCB3b0Oy+gC1rg81MYZbX8Woa3ncJLsk7BdJW0dAlTxKuxy&#10;e0KLtkD8vOChoeRgS54BmW+nSbjND8HDuj5dZ/dNYVXjGa1Tqudj6wC4zv1hIAnJxELBddKHd0w9&#10;vG5WP7NVAP/u0PRpQELlp9X+H/5L9vrX60e/AEm+TpL38wEZaSXHReUyLWjJejJeU7iJAzZYkNlB&#10;x8whwAti5H9cZurxqeWpzqe/4/UssMACtwvMMavGbUsueH9aNujyXmXA5ws+j+i5x/rja2HlmU39&#10;nh6Y//j8uC3D+J7juCN+7i8U3oruI+OqdSmtiLHvKp1MfUIqXXyjM3P9bKLeQ4Pn+7FsTuCgY1Pb&#10;2pZ9JOwWYt1gjANt1vJ+0uVxGyncH+k2mNHas4n4u36ISEJZfkhxD8n/2v7P6bpc16/Qq1mKhh5t&#10;e1Rt+o0MHiNUMr+UoeJddvV3xTbEoSGHcBpqGW4J30Fmc7rl2InyicY1v/AcVlHoG3zVkee8/td8&#10;xslhD8OxDM9nHwacDt5aRFxlI5+4aywY2UDLtF3KiZZlrbiswPlAz3v6HVCL8Jwmrmpu7SKXPL4I&#10;941rWWMoh1x0cPUuv6v0QIFwEJoTciamkjbPA7UY5VUXWug2e7TZF83+Mrfl+xv9mSJDHdum1p2E&#10;LRUiP6ZonWqSV10xydwzUWz0RxDfejEG3HZgL53xmx9aY3kOks5YPUQcomaTaswaNMOYHgKHaL8b&#10;WACfB2hIaMUhzh0GrXilIFmlYy92zpvGPvZ+CGo+gv3a7s7Z2wrY0LZ0QMvWCLYVWvG3M+E6/a79&#10;ecmQb6FrxaExegaYMVgsfTKuuCNu3vQRUqXqs9YYJfndNkn6FDKE6O2uTja/6KoQ4WfCRH/n/J30&#10;855j3OFz4nzelG0ddJkFnntYDsxYYIEFFlhggQUOCh98+5fjjQ+f4qVXjq+OTq9eAvBkc35Em/Mj&#10;ygdl5IMzFnh1QbpcEb8eP3i4BoDHH/p/zp5+2ztff3bv9Zf3/rPvftfDH/zBP3H8xV/21Uf3X/hT&#10;dHz09xPR05S2h2cASMPBGQnIZ2cglTsPTFsqZsEhOR5asYkqG/vasNd2d7gD75rp1y68sfgmglX4&#10;68Ex6zl+o5xYVt92Dmo2F/h5f5LvmO+yOU6nzS+4nTbl3BNgrGb0gohxbozH8RTcelGx3A5DxFtk&#10;D+v3js6scdHYGK9jdIHvr+o93q1AjFL8/PKnN1eXh1ocJky0Pwh6L9S5HVvfls/Fera/aBGCYSsA&#10;LixQacaiPUF+a69oz0bP0xvyr3pbsZ4iUGi4txYVw2AqcCoEWp1hjFmBX/7MaXPPDbE9A+xaq1st&#10;crmJnHeD6KFldxfeaMsjoB4nOS1frWHWbSP61IEQUWCqd4RqscpS/cXQMoinywvDeULuB+r8Ox2Q&#10;YjR9l/jTrkHimlcsHgq1jbSMcIK5uZwtk0+eS2nkpYrJdFnBsnjqsIxOmxJqvrKDdCMPy+gGnk7e&#10;+7AMLn8sRUfLpBaranVBD2J3s0wn3aDgbNDwAPxZocH4VW/SqvmMSrcAsls8EurDMAA5b1v1HwS8&#10;gzKsDXoH6gsHUdTyklRaYe7xG510jay7ZdYFgOW5YUgo8zgwylrvMAp9WMX25fDPWIwQP/k5rVA2&#10;AVvvS1HYyneOU05rbVTmuPG25E3FrxqwAthyujc+83fX2QSvrwsssMCzCQR7XOvxfx35YR2sw+HV&#10;dIgGDTYrD05Xc2Frvixz5aAGbNOGcpOcD4WuyOZM/T4XV2xwB7+puVIE29+aLtO2blLPWq9i35FR&#10;TEun41WYDh6vXv39AcGyLy376GAHNjDUwNc65L1lv4yHDtRmq7W3M/eTZw9pn1X3gzM8X6X3rh8i&#10;klDWooe4h2Rf1xegOieXY3VMj+Z5vruOBxiUqmH5uKl6vyWR9FN5PxJzaw7N6O5D0YzEhS/Ga+Ej&#10;dm8tSFSy+QDQWmcOXp/RfMHlpbVOI/Jz2cny5bzd+MuKP+i5pid8mUoG5dgr3lWmK16Vk8sqZUah&#10;a7S/ky/Y4h1+cIo1XMTwSjD5I3xtD6h5hNMifA0YkLInjWn80QVLfglmCkLV4YvI+IDm+j7q5phN&#10;5YkcgvC0dCj+LgD0GlK1vmSpNiXvMCYacScxpNC8pt5pthRIAm3+DB7LnfTba8WhVXhVN1XpIeDJ&#10;9yhoxQ7ovjfEU2teCIGWThkBrQCurF62C2C4GvrCXOh8aIzXV/wAtSKnVFMBuHFsofFtpdBovW9C&#10;frnBJUl+5+WfA5490KXfSaY3+rbEPe4iN/dGzikjos9b4x2QEzKx78cPID+w0vcETxUMgKKpWrGn&#10;xhwv/AzDf7K84ENSeoKnbGlesOJZqv72lKI9wGt3AD2sQ9fSLnxevvH4fIEF9ofjm0ZggQUWWGCB&#10;BRZ4/uBdb/tKAMBnfefP4sGKnrzx0z9++cGP3733lDbHx+nuZnW2TsuhGc8P0PGddPKa06v15fnq&#10;6u+98yEA3PnXv+JjL/6VP/aXX37Hh//q4x//65+fPvLr34CL8z+c1ut/ueQj2hBhDaQjECEhJWYM&#10;c1eZfBT243w2m9xA5Wfc5qsWvzEGNc+Bjs6M6YoVWIa+Xugt7wJR6bCBTve1Xoht/bJKzuadfDq/&#10;z1X7dADIbGgxUV5wNRzvpL6rGDIAt85tbx1ik9fjLB+XbprlsA3rdy/wZy5443X70l6o4mmabNHj&#10;3QtODnJsTm2uFm21ZG1veefxfngwijOZTC1WV3KPv+7kxO7W9slGNl578jNoUclxOo+yi4qc0tWO&#10;LGkfjhGik2TwFhDDFyIanTE1ZguNnIWqEPQai6ldeDcD52ODd83XU0I+EDodfFRVo4ImxOZe/a0S&#10;2a1gyy4Bdfu8uw4k1Po553kyxg1g8IqhBFVBGcG0OUDQeMvGK9dEOzV9KpgzfOP3VABvtwXghPpn&#10;7djkIwiT8YHkJaFEmspVJ9zh69MdA3zHe/twi8jDMrodMODx1kEOy2DQ3CCT01lezariPtXleOX2&#10;gqlNSPy+c1DH1OYseU/mviWgTUJrg5eu88YOysjPetOt1Q+9A2wkkpCKrVb2LQZn7yyRi92y7p7Z&#10;KuAGQdk92tfD00sWvfkLNPAvCd7efiOfs+jh7/L7YqYZOPF6NT7ee2G3EQ43VnrBdTZrWeNuajNK&#10;580JCyywwC0EPY8DUl/1DuXJ33lpXh5e/jMM+fAlaQMnc57Sh1eIcpRdU9bLlNq9zYvKpLTmUT0f&#10;t3DjYG3sFjjdGGh9CvB1LkNR4ypXUp9wMHU8ra9Z9zyjpXseALRvw7JBedqBxqBlt/B0/q6MJSLG&#10;x9IEtd10TBeFPGzQO7SjX4MVfb1rd3tVEUwbooAiJiTrrgBshnvhmzI6oiqLfxPdrAZNO/tZbD/S&#10;Cgkbg39rf5W1NlXzaiZ1Rzvfmuv1fWyFuTLYwni4J6r5quCZ03NxOr9VfhT6Dm918j1ZfFbJNSUj&#10;XZu7wUfhfNUaf9F85ckgfgUkO1hqRGszVo9YDb1GEyyzrLU53f9WkzOMumPNf+WbSJnkjavQMaUn&#10;Nw5KXrjixMMjUNZY/pwe85knOLQj2lOrTVpquR6Ab2daEAjZByqq5f5HmWHbMqEyDbJZ2XixG9Eb&#10;tL5WV3h2zExorTkH9NeUTHNj0sy2d9IXtN3F6RHCs1lHMoQ2KV4gSL4gm4YFvQh53pkHANVm8Yrr&#10;AKhlVunmlm45Fz3V/0DoPNY6wIrH05fmsaam/IKXx307EaLAiz8JkdVa11cCrrmousOcPxs9p+0R&#10;RTf63QLht2uM+bDYU93XYfNzY7y31Dn3g8A+b9YdULxYhx0rG9dblW+W5RunwY6Hbvaa49z+znPb&#10;lA7esVOALrK9dejafnyu3y2wwPVhddMILLDAAgsssMACzy988O1fjjc+fIp/9otvvHrfD3zZy5vH&#10;p08350e0OT+i1dm6s8a/wG2CdLkiutik4wcP18cPHq7PP/KRk0/96Xe99vxDHzp5+PV//J++6We/&#10;78/d/ZpvfCu94U3fgNOz/5lWqw+mhFVK6TglIgAbAm0SAKTELCfDKVgqDcB7ckGO+EsZOJBgGvu5&#10;nNngFRFiO3orE8O9Xqgt2ZjBzz2a5duITnEWl/L9TGgtulu/qMJ/ddLjl3w/HzmnjPDgD+2sNcqv&#10;FjS00y4aJcdpE9F2sSYj+9nqtyp+4ab6PQpcGTrytskKxbffWOCJgq6/RmEvppV+9XzQBDkONB2j&#10;2u/xfmighVkxygKlTmb8U6JLRgAAIABJREFU0OL/EFmgg266LNxMNtJ+XbJq+acWuyIwdMZpXmDQ&#10;AUFWsJB/ynOQjNELS136arIzpsdsa9EicoGR3wfrKlvgPMb5jr1rkZ3Yd95CbQiaye7/YN4QvzJl&#10;QB4nbtxzGr8TeaLn9ILwIWQbDH2N48BkHO/6FSQrWeVJ4YJQ3a8VSNYp6Nn9xTLOD42mW5sXSj7Y&#10;+uT+yKZp/gmnUUveZD4y5EdJynxolanL6uAm8jZ0ACOtgmnWOiwjg2VfAtKncCsPyzgIzw1gBXmb&#10;wUNMlgHb+30Py+A2UC+aApJuHm0zdLYHrc0L/kYse9NXi4RWUDov/0YOyyjNoVGucnlgbc47+GZY&#10;zdRcbmq9TSnAmu95UZ7oJZ7xOplh3N8QpFGGAhB+u11+hR4ElA1enJeT4vcV+2NjYVvnmCeTysLJ&#10;w8vyN+a54ODjoxdYh9XwPy4PW386Ty4z//E6FlhggecXWvJhruyxNvI/40AY5xx9+FRr7tLroHyN&#10;FMoUtPRI0Div2hsfUQrSa7N6Eze/d3G6ceA6nta5LL2LfU+qiCmVjVc1WS856QcmmtbBrXGqN3Ud&#10;aPwV/hP2/pim7RvO/9W6ojEWxMYBZSOZ5XdvMLV9AvybfkgMbMgUbcsILQo5JBtn3wCpd1B5vY7p&#10;JTc8v0rHjUulaiaVRxt9JXzghX+NuAgAlYyt7XrpU+i66YXfa/qF09CSiYq5Mr9q5wnyMy9CC+6K&#10;UQNRVzoL14v0+4jqjH6veMIYhtr3Pm789g+qDuMvT+ZxX3wYKJkjnAnsmj+t5vR8VYqTLjNShlm0&#10;KTjG8Y/vk4TgG8Dmm0Q2/+X8ob6VlqwOowkvx9LPaEzS2YQ4SSpRlxuBqpLDHCJjOlrr/FyNtchV&#10;dGI9sFj5IWiq+UngGUML68dW+LuCChMxPG17tdsbZzdxwaXrSjt0hcXcLH8Iig1dIqL4hkwjb/xm&#10;KPzqtTWYX/lz5Lqf5jMx8aM9ZrcISfSidcwpfXJ+BfKx0hONz/mY8OZ5IGYYdO7/Kf53xNBAmsHW&#10;MOLu3Q3b14FW/HkIeDTMY78xn03Jz7ngxW8FQXPNl+QcJlAw2htuT3aNbSD7vvhInbFf+NubFPv4&#10;BqKKbh2qnJ/Hl3X/y/5l+kykjBflR/W/I9+nPhXyrFN/e+3r0e4BBB9YtDAFvsfzCyywOxzfNAIL&#10;LLDAAgsssMDzDe9621cCSHj45g8lfPiFVz7tTS9dfhK4d3V+utKHZqyePkibO48W7ffVCvcBXALp&#10;akVHd043l8d3EgA8ft8vnb38py/vnr7+My7u/ad/9idOPxN//6W3//Ab0z/5+a9KT155K64uvzql&#10;dBcACJRAdIXhYLi0/QECthrEIICT9OJ+huJ8dRw43qmY4b9i5NnMs8t3HDjFadDI1rTZIzqlp0Gv&#10;itSOdqeKsmHZoVv4Jrkum5Q8xplgqMLPB3RgBLfdOylf/HpnqZvdDs1tOvijoNfiTJGeKqJAXNn3&#10;VTerb4XDK6D91ialwE3nut+aG6P54lyRda3Frdno+e0Pk3d69dF6137dnf+9toYvYDQbOREz4eER&#10;JBPzeicLeJC/4KWq0XKK5dUQqpMcpK8mOkMsHqvPOaHc6JCOchsI5llSV5U+FRDUnLsDaTEVFNRJ&#10;fzMPPqB211uHHnQ5LAOo5bk+ACECOM/roO8yX5NkJVOWGHN9eRUoQ4BavwvXd1lVRn9nKPc7NN0L&#10;yum6AbzFP+FgCZOCCASR+OemPrlDWdG0avFPp4CIqcMyCl9YgSAqyFHLpm3++rCMbuAFQvc+LIMH&#10;jQAwbQ0uxzjrJPiHZVR5YdtAvaEVYH6Ig0hyVZonByJam7+GhC0p1Xyqu8krP9/r8vmmr4OAp6NZ&#10;OssB+sFAEFJGatloMjfEWNCf8KvF4kJG8492znyzkDD65ZhsrX6pCFAB48O3WS9WfC0OwTD4XaAw&#10;fF8oZW3QVbh4gew8Twmcfpah5dfhz63NNpaOY20uXOBVAB30wVC47fgtsBN4m/Fb3wG1rNL5DuTz&#10;OBjQoMcZG6WBeh7z5js+T3O/TNk/DKZD5velDPm+qPQk50erXn1glYlTtE/j2sB1uYRaB+PvePrw&#10;jgxbaCprpl9T98tpWufU33QGa+N7a5wdcMzVdj+Jd5UdT2SezZChMnnJPyDTLL9nv1hrkp03Ftp4&#10;KOFhrmVmQsI3p4RrysjL62utlYa0SdG2dQ0G2x5fIWFT7PbiM1XrUQCcdSrJsyOpO/lIWzKi86Ej&#10;Un5nYMxFVPMmz0OWjHUZNQ7tXegVzG+eHJM8NnzL5n153kMSeXW5XTbQWWnRNOJ+ALfxXOFBQ7Zp&#10;flPpEXxk+S/5fSBtLLkh0mg87LTkqaaBep7ma4bd5BHQaUxxfYw/c0VZXZv5rXcBuFpt70EPPUYs&#10;XSCD2XSd0EHm7uL/mlM8/F/4Hu0gNk7y2OCiJW9UVbaT8EsGYDrJu9bnperWB4HyreMBcK0DpIYP&#10;FD4wmqjbG8ivlv4ZCZbOzt9l5ixpGJ/LkLHn/dCYtF38QvtCa54G7O4dkdgmtOg3C7d+vA9M8z85&#10;fT+Kd1vWhfhztF7MaREWh10qY2l57Dvli5hbq38C5Z4VbxIA9QEIig+cto+xETDHfIgO15nnZV0N&#10;3R5Q49qaL4G4uc4oPqzobaeZ+2hc3TS/9m26EBlf6aEpXOWz5TsaQ9ga4/p+JrRs2pngN0vp5frj&#10;wuee0RLdMQs8L7C6aQQWWGCBBRZYYIEFAMLL7/lMvOlNL+Ej73/N5fvf8eaXrtYX55vzIwK2B2UA&#10;wObOI1o9fZDy8wLPB6yO76STF+9fbZ6cr57+vX/w8KX/6Z0vnn3hF730xp/8nv/lhT/5X//R1ed8&#10;wVfS/Qd/Dqujn0uUKKV0nFJaJQC0PTxjsJcopby276/2hIC5KYob/aSdOyS+6wphdqM2Uoc0HT1u&#10;BZFwZHpsOrE2OAQ4tLwFdemstQ9I0d/WGzXnIud5jqIW1TxPmPJI6z43q+ZldXDi8PS5bU9jn2qH&#10;bA7oAcYm60VFDeEBGp3b7o5NvYkWkPdFJDhOXc+xf13ovDA16XT1ulCIOcepHQGtAwhiKjCe2djV&#10;1Sj/7OSvA0WBJfPjClfPVSPt15UH2JozI+SfrzfoQAVPTlm/MOId+DUfX6OvwoKBdugMbyrzxqyQ&#10;YUF4ejwayr9JXR1amHjkdy16dgC+kc3aIDwDpg+6oEosV5t9UQfgFdR7yDRRAaNNWOAFRkHgBVty&#10;GeetTSXI8VJwNhb9IqDV/g7BuhpksPhuTdcHbei5sMsBatamrMw/4UH0Wq9XTMLFhmkfZn3SnDxV&#10;ejDuViBm500Hux6WwUH/YnNOy+SQPFYflqEPfIlrjEOnQxyWwcFScLQc4zLLOyyjlK/KMTcwdJoL&#10;vcArvcHoQIdlaJkFjDwqdPpiMxvzpxr2gzus6KmaT80g9148XDU6SdpyfcQLjDvoJtfMxOQ8axms&#10;ZKceC6T+zOKEknzdzPObPAcSCn8CtSy1fmG+2ixL23+y2sT5mYsekBQXXITkcijbbQY+HCf+x99z&#10;vMqG4pum8b7gBWLxP6238Gfr+/wN/5anLXADEGwHFNAy8Lb99eK5XvRcoAmeLcV1hTmyS8uoQwZk&#10;B4Kel/hGql3nuZIn20VchbHm30GnTyt//k0FFxK4XUcfKHP3jXYNGdcpnYx9VwizY9ZiHw22lKt/&#10;6sz8/oDAx5G1oUPr7gcaZ5Zdo+2eyk/JbCntOjHNXWX7T5bftcHKTtVrAN0PJwAEAQGbgIKQkDxv&#10;sXRS5VaGAOS7Hs3zfAE9Ny0ClS9g5KfVKKshY16sA5T0+no3n6jbkAne7EK/ionsdILPm+Wqy8pM&#10;Cth1zEVd0WsqfW51So6Z7wcea/vhpU+J81a3QzMOMiaH/rYan5+zo41klvGbIVFvxLM2bEXAFP8E&#10;0aYlP/gG2+beQ9QyqUscg9XuLmNKywr1zhMXes4TiTxTEK6t2JYweij+Bmx5C9RNdWkhCotBs+Xr&#10;Dx4rOgakvJ8YJ8BoMwn08tweguYOvAv/dd2BHIJ4SvdVsP6g9S1RdaZBs4ktfSAAz1Z7Q+gwMWZb&#10;TctTpProILEbkTqk1/7y7OHFvrfyR8Rlaj1a1DOfBq05PTEZYKkwZc0FjpwLYc+eerE172JMK6+z&#10;zqdsXGE46Hk7Ar3GnD236MrOVGO2Yun6IEZdXpiN6dmOUeDFIObYDzfOypoEgqExHc8FGXtKZrr8&#10;EYMxbUSjw56L3r4qTw4LGX8DY/wAa6eWXE6tIJIxJ0fUuV9ggd3h6KYRWGCBBRZYYIEFFsjw4fe8&#10;Ay+9/y/i4Zs/hJOz48sXP2+92bx0fnx5fHG0SieJrk6xufOI6OoUdHWKdHwxqQXT1SnS+oJwBmC9&#10;IjpKwHp1be2Z5zvdrOjyKOF0c/1ycr50TETrhHS8n/VxuU44OSbCZmjTHrjkfOn4imh9gnR8tRcu&#10;Je+GBlz2a1PJuyGilSpnQ0THm0SrYxzdOd1snqTV5Y++9/75K49W97/saz72xh/+t3/i0Qde8yP0&#10;sd9+J9aXv7PabF6PlF6bynYISkQ0lJyIqHiN9wa9aUAHCeRNLAQasciLtcXuy0ECPD3AfcOdFy3n&#10;+Wzgzpvhvhj0xF7ndBoNXOJ5MDp+wlAjiEXqmYa+FcShN42UNEYS8VyS5aJ9mMNOL8yPSASCwVCl&#10;71SflwtnvhUkQjORay1ORTp38vjlwT2MrQlg43zMU8sJYkV27PeItjeDJ6heu/SO48z8YG42C4LO&#10;m8isIIkytnn7ecyAYA49HgNws3i/IBw56PWEgvFezy3q6slMfb8/aor3A2X+CI1GWuv3lXizJmT9&#10;4VwM68MueB2enBrXW0Z5LfQUCuonoN1XYZA7I9+rzrCmIr6uoMdsL5nVmrO68+1wr3mX35dsE/SM&#10;AG8OD5Tju+lv45xeLbSXf2S+lnybh3B/mgBANcdvE1lXO3yiqy/jhun5Ijg9cIwfijao+abq70SF&#10;TF7TMxO1Ai5DA8M1DTrTSMoHoBasTAaVSScx0cJlLFiefN+SYxHoG3TpSq+hiqEd3mEZQOYvZ6NB&#10;TideDlXldd98YI3HA9APAOMjR3DzeduyVzSrJafMnrqABS3dQG/w6hzEYG2KAWx5ljlXDPEBPU3O&#10;sVva5eu6DgItf4KXdiNgyUoy0tnkbel75BTHixUyeJc6ReabgwTwA1kAiE1clqzN70ADRw/zkhj2&#10;SsyAbdTN78pYyN9nlCbwyb6mMrZYQJjG62Bjogdo34V1MJBl11tBidY3PH2BA0FrbtTyIxq0PLot&#10;fz3b24LOesoCI7Tkz1y51tqE8IwAn6/G9ROq5+L8DYz5GJDrL6z8Sufkfxjf5bk4z9FJzPE2TkIn&#10;beBzs0Dq3vLbWenaXzCRVVRDxodTdWod8QDg+Yu03nHgcabXQ/SBgJX9Q2MOaw+FNl3Bvt+p/J59&#10;YuljB/S3DBVhkoDcvuc8r3lfpHvlgg0zIXCCm+XQrzNd/XU9w9dJcv2c+7GKXMXIi2N524VlvUE9&#10;lFe9dXTvfUyl8JlLyebiJ2XXzEfch1qVD6PsCNQN/tLvAunl+TK1PLOWM/h8PyBmyjteThh4Yy90&#10;nS+XaTVeO3hQs5uWY/kbni/a77kL/wTRp8U34wZbto6Tr6LJo97SlWe0fsLTwzfd8nsli7Q+yO/J&#10;ymsy03xUW+Mnkh56bub8z5vXmv/FBy3Zvg+K5PucA+VI5fMc7kd/Zf6QtVSIHfnDK+O3YxkzMYTt&#10;YzZ413oNwO6Xzn3F0wP6S+td1XzWIlH1Qn8QRAN9H33QjTtmMT5bapUYr7U8D7GDrPbn+xA6sH4T&#10;XTnQxJLfonvTNP1moWfIqE76IE8b11MUOYb7LIum5NwsaM1ZIaDHrtLxqrhTY04T+fN9wLj31ko7&#10;2Z1alxfzT+YHgkiz+CYWuQ7jXe+rKGnDszZ2EksXVev5M6LPWXGBxW6LYvNcaRI7XDOPVzWuy7OY&#10;J6W/IQK77eUQ/a1lte771hgP9rd21Mc9uTw+O+125VoH38cCzw0c3zQCCyywwAILLLDAAhIIL78H&#10;+F1v/cf45C/cv/jw3/2Syy/+k798/6WLl07xArB6+iABwObOI+L3N4vzAoeAdLU9FCRfL+8/XAPA&#10;4/f90tnVt17ePXrx/tXqz3z3z9z5NPzUk7/8Y3/h4hd/5vfj8af+EC6v3oJNem1CWm196XSFYWv3&#10;4Dfc+lCuaVVJg1s6X8ZfgzF+nZ3brzlJBA8EgOewCLEdeSGOYcoj18pr5ejhG1uiFmI9gz3CkFe4&#10;aceb7mvtuJNOurGsEOd818XEZsWQjhwdsFEQgs18ER41p4zObS/9yppvomE4aHP6fCQ697vXKLHA&#10;kuvO7/izQ5iooIuO4x3wx6aZbtJCfRMdMOe1PQy81UbAbAAf5gnV4lOXoEyvn8PGgbviiiqwRL8W&#10;+fmiVlLv5qEnghM4KiygzttPykW2PnDD1F/2xlMtIvKggi59xWlN8rXuCqGTtQR6lFx12hs6Z03w&#10;rRczIrJO0DMKWvNWp3lcB2AC5Hb7OIz8zeehcm3q14TC5ncYNoLS5yw2ssaNGajJrs8abWD3t/6F&#10;AksH1E3PG3Ja5XQB79cuuoyplmDN/QVmG/IFYa4TtWROMC8BNj8dYPOGd7gFwHiF+wXYYRnWRq1d&#10;eLULeIe29d78MjhvxKC7zmEZWhWjiTL5c5RO5LYt1XQEar484GEZ4jBYxl+S56gikUu+gf67lK/v&#10;u0OL/q33h0EOUj5yBtaKHMk8lglC9qfyvpVR48GfD0kXA5gNymUmAGEv6Xc5LTHZoQ99KVVkPmZN&#10;1e/LWMAou6+Lj8Bp0CeeSfB8VhxaQaaWf8MLUF8gAPYZx1oeeN9E1rlLuTcFPWVhi87/P3tvHqtb&#10;ctyH/fq7y7tvmRkupoaSaYk0SdmSKUWSyVikRVGUlZAiHS+QLTsIECkBIgMBgsSJ4z8CIxjAyR+C&#10;ISiQLUCbDdMxqdiy5FgLEtlCRIxMCQhJUxI4tCKKy3AZcWao0Sxvvfd+p/PHOd2nurqq+3z3VJ97&#10;73unBm++7+u1urq6urq6qy7dE3Zp7yLS8JKCJOtK8g7IZWTp7HZZA2iEMzGxM0p7IT/vJPlkf0+O&#10;kfR4iXGPpvYtqp+Obek4cbyK+Jx78Ax+ZpZ0Nik9nC2UqqVjeDg7FfuMBYXvC4B0NqXpNO8cdAop&#10;OKuUB4z6H7frB8iOqm56+811S+kMK9kLmgfO8DIBJWcybj+IYxHSNcd1qV3TIQl0LNHXECj/jDy0&#10;gUcXeS3ynRQ0g5yL6L3h2N4GQNfWJlDiw2b005iLn7kFfo32eXqGkgS0Z20awoLrlt/ZiHYo6gjL&#10;lt9IulzuZe1Y0akm26ydiDXZk8i5tEqPDwirCW1kbRqhLOnCxrSh+yZPow7m2XO0gGIisgu8Z0WU&#10;RfiFyxyBKagqJ6ps2qZoCJJ9qEk/rA9pvRTJNYGes3EUeMGYL+hf9Ob3TONbxsI6gf5mxJnJDklo&#10;kbzSVIT9UrWbNOZjI1nP5U52x8fXbkYDWqghv7Zcu9o9nPSQg6lFg7aZ0K3Z3i+lW0Bxw0KuCiay&#10;3JXpN5cG0rnDEEp6IMCGFkQCFectZVRpvCYygAs4tgdnvE95pDQPBnyp2VgagfQOn4L0Dn8xMJX5&#10;wxyL633MHovzcpIwCN9tUGsF2ntUHpyLBjKOegzb1xxgJ+MzmhvPt6pohc4JHuDl+H5O0w1ku4iy&#10;nf4ZmyTzOxQgmSDDlA4pC671Fe5LWANmrLDCCiussMIKFxI+8dibAHi86i3P+BefvnLz4W94+PD2&#10;8yfXTo9ubjZ3b/jN3Rs+BM0I388b5xXOBzb7R/706PDUn27c8S/+xo1j3MH+y15175Gf+V9/7vaH&#10;8fPbn/6Hr+k+/Tvfhbt3/jy2p2/13l8LdZ1zp3Din8MFJpwq87+uOaSVDvZgB0DSTZOHVub3WVqD&#10;lQNq8Y6igYE2ad/2kkJKKzkta5FtAWS/zwTNncaB3DgLiJOaecVkyMKYIeVxWox9GBp3JAeCoZYV&#10;p/cXQnNNLmREvO3GLl8+UeM8craI9Z1c32L8jdd76SFE8lu6s5AM19SYaSHvYv/D+JtcTmhCm819&#10;hlOfrvG5+UO3Zo9c+cWUlFfLrtBwLobs0iC/XHBxGfJuR3kl7102fxEk9Ku0Y74/aQvS1bU7Lquy&#10;C+kGcqvZY9YJfFssPoGeFlAK+mQc+Ei6LI2yyKfTLU19vJQln+Z/7U7bz6wvoPllnDZoWl49KZXW&#10;jQ26fbsCXzR6BC7t/6VHlrEeG7rEe00dE0qBiZrQisuEDcsPfWLgET+WTXhQaquRzCnBws4Fkm6Z&#10;Pe4lzlvTgmW4tjwWB6LQ6bIGy6BQa3MJWDiIS9Z9QQam30caa+/sk++EZ6e0z5272g6a7bOc/vR7&#10;kK+LQuiPK7KciYffPuwByHlea46uk0Tuct7XKoOVWxgiv+W22FJgitRGCwAuEzN9+dBAnhfyo87I&#10;cKH91fDhOFEd9NKApN+HdJ5GQSoX0hvaeB8smLKX8TU+FebMBxdOu4DR+cgUWo6j1PZZ5mwqrgvq&#10;QfcDUD0igHaml8rQ31pZqfwFB7qvSXenml0yy/fpmYiezfm+nWgpfE/3AJxLnSPJ+UvCiaZLf135&#10;fIDraeHczfPA0vl+TaqWqjnaLlUiJcWS47GwLOFnqcWDNQgoDeOXAmOIzkGJzpqfsXKfaTc4C9Xb&#10;b243qDkDS7bxNojIxOK/2Rk3Y9cknRwI8knI062HJtFxgaAZnH/UoBmuHDQjS0vay4NmmEMpwEHI&#10;t+8Uo0xUztsOwuIeMjzL12wBIvPORV3RVRa0VeVOc6ndCRCWOJODUjt2CCo63lJ7TCbPkLNCsk0L&#10;cpES01J2lfZgQ9pUA1yo+yaiGRiMX0K7TQL3SNDsfliROZIoAS1Wk1tGsobzCNBAvgTdV+H3IGdp&#10;cYAMcQI9LaBxgJnxLjzth55pXFqhH2FYJyB7tnRfZQacKQndJZ5Vt8BGc1VyHDeaJ835O8ojiQ7Z&#10;2NNWTWnQ/FzF1izA1u/AkGFIjAf4u1xzZ/ow563GT98TZhuWVB4snSVkm98c3ASdJ/azAP8Pd17Z&#10;8wIE1tBllMm7Nz7+FnuVCGHNQdb7EmI02rMbzzsg6+9DAZU0k96BzUKuIPMtINFLyEDpZaM651xP&#10;M5b1tGkvpM1pNtFFxg6CrVfTK5rJdQra2zyLte4UvCV9NAFpIhbSx+c2XZqv4nmE7PkQ1og1r6/w&#10;QAB/zbjCCiussMIKK6xwgcDh2Q8/ioe/4R6e+80bx5/9377phYfvPXzcHd10IVgGANDvKzyY4E83&#10;zu13fu/osNu/8dB2uzne3Puhx19++qu/cf3wG7/jmUd+8u/91Mv++3/wvXt/7PXv3ly/8T+7zf5H&#10;nHOn3vt97/1mOOduAXQecMPBN1iUJkPyKCBc+pMzWvZXNJSHV7OgYEezb5wdwvmFLL/czwwf0vcz&#10;QsnJsCmkB3zq2CT/NchGzkziWC3arzCOdgmWpFMDxsR2p0DJIGnhaFtZjxo7Jw81FOOsGUiOOxY8&#10;z8fOjbXaEIItNsNTMOTOwq/tetccGamzLMkcIdqjNaOfRqAdoRTl14QGfIDsthEsidkpkwBS4A5v&#10;hheyEpheyPLfZMDadhirTqDhXAy1y4L4MJGmpctwvG/NA26QQcwHfnGsXTLMAg1X4XJBmgrtsgkg&#10;hngLNBU5ZR7cKukUGd9Kazdhywo9TdD0KT0oPzSS5TzAXQh8VZt6Ks/Geg2cefkFVCOaFPm9LyDz&#10;CSuStaM9sjTBubDnG19Ol/Z/P3ABv5MWZavCe80e6NQcSk3PQ9IFpZAeksN5mMrc/oCEnNmkfixR&#10;9zm9Wq012i34g10haABzvNolWIbDpi2PxYEIvNbYKaPvF+ki43IHSC/POVvxoD+0TU2W8TZbgRaQ&#10;YQm6UjSUPU7e8/KgAtzvKH7viye8Xmt/0UAZgEx7ie6LO6V69p1uyFwG03RWxLF/HulaiNU8q0gL&#10;VSufD3gk8o47Y/F/XK72W9H4FxQBQcwM8sNv8rzYb0Qnx4Wes2r4XNogGUC6nsJv+o+urVCOrze+&#10;tzTRYR4UkPQAuoZr/7jgqP3DGepowmmXfxeNN+aMY+l/U3EL4+LQSNe8X0GTbWeRk5K8vWTA9zu6&#10;J2r7Js8HqP6KyKZn2cf7ZnScavu3j07N5wlcFgOy/uhI+lCGq3UlNZCCpxV421zeQGmkMXBdvhQg&#10;D1hsPfEzkBRMMLmHcoSnyXdAOb5OaJ+ezdoNlMgpzY7QyvEkRWQkGiWkTLyRjTk70/RSuwBLbzEk&#10;V6ZrI5ryMzu1SWWBpR3E9y/8bUxuK1jAviXRj9sG7TuFLJ8JYzmk/ESrAGTxT2ZSG5AcZxrxmiar&#10;IioY9mDk8jBpx5fbCW3ZIc5oknVm1ZfL+STJJnIsfIr7OJF5re92JNo0WGti4Klh0J7rO8i3gf76&#10;Qn+/1eRdj/S+Z5E7c6RzrIikXAhBKmSAKufjBvKFr5Vk76bpyIccaaE2boFhWY4Y2cWkP8JC82J3&#10;BfFSepdiQwq+Vya95LyaVZX4ltS3gFpwk5kg3aFkb9S4GhBxA6o0nI1gYZytz1PEpj/ig4QeJf3R&#10;RJaX3uKZjN/lCzBm+WnTa/0uM8GhtU7o2C8eVFKuNR7DWH129piPniKnzccuCLuisz2vr7V7VtTa&#10;znu6Np2YzgPvhjRatsl7nJbyTnuTTQ0+sSyYrp4dFmlDBrjtmD6jcWlupaLyGU/mlzNDaY+fDQV9&#10;FEjn17FysX7Dvb0RTPKP4kb7xPaRtAaZBiusUIf980ZghRVWWGGFFVZYoQafeOxNADxe9ZZn/Itf&#10;vnLz4a9/+PD28yfXTjZ39va6q93m7g3PA2icM8ornAP4002c983xkT++vtk6AMd3v7Tv3v/5l93d&#10;v+If/uv/4xPb1+Nn8O/AAAAgAElEQVQ3T3/tUz9+71d++s3d819+F06Ov9t32zd63+vGzrntcBjs&#10;TQ7ew7nUUyK9LNvhAC6c55LDodUZW70ksGycG1xcenilwC9aWxhnAd04OfNwzy9H84sJ2YBD51S7&#10;YJ39GF5y5IiPv+Y1PTaiGRwGQ40051lxatQ1Qq50iWoAJQN6uG8S2ZmjRQyz4fdsaGaID20Vbhum&#10;2F71lyowYsxm6z02VVqzlWWhMofV+EsXcS2MtWMHfZ42jGDLFTKTh8xzYTFnV83gXOABl32Z0OYZ&#10;UcP4wCFzsuUoJJcJaV0OZvqI9HCzmVMy1U3oawHsflfEHyaaoKfs1aaPCqVXEiytdI/iprRhBJoD&#10;nCFP5A7lebAMLqYzdbX20A5Ge3pEQFgXlutEnHuuv7ucBWhdSriW+1zET5H3DZzINZ4ZecdlQ89U&#10;YFfmvb5IQ/oATWmUywMeiSDoCbR/yDzjWB2R2RqApj80ugyuBctI5BLdx5kTVilYhtyP9UAU+bR0&#10;sAzpoQiVX5ytNrQdyGeV8wyWwXlwAZ7M0GB7HA1ekfGp73MknyD5bQfdd/NgU9I6WAQkhw/gXOif&#10;A9fBQH7zMuS7Vg0sjf5OdD8ug8HSxMrnAwNvObhETgIYH02x9ADj4ys3tDM0yZY/CG/39Uj3VDwQ&#10;fZE/7OK4lPC5tEEyNIfTkCZ9D3V52XNfe5cFpqw/TY+aStuzzMFcve2ssuWi8csu+FjqvFZ04HOg&#10;8VGpv3PeIy4DSLYhKhdLtu5dyl4CiDZ2IDkHhd8AsnNR5uCV6AXjPp3s60DUYcHy4jYd6grnMopP&#10;gCzdE1zPdQqobOFKYXYoGtOdS5evaD8i1aLYLrWtNbiwnODnVr5OpEA0jdeRdN7i56Qkz7moukvm&#10;OH6M9U5uv2T3ajdYRn9O+9Y2hR6Jsl0hM/ZBVk0kNtfsXTzdemgSXbVPY0gDCwf+2cCjy3gq+eMi&#10;AfXsHou3twHQLWPnop/NaSfpfi5NT9YHO6Q6j5w5S0xqhH/pHmshGz1PA/SlR7ZloNCOOWh3oS3k&#10;Wmnw1JYZpqtfUow9gqxjxg76aYE65RlprRmBNKd87mvP1Go8Y8Y7pTthU9p48ulYGlWQaf/sU5Q5&#10;vPBcNIW9K3ZhJcf4nuyFPOiqc/zBE41lbmM5Es45Yl48bxHyEDEx+moOK0W4u7Kzb5b2SpYlZJcL&#10;GMwVn5sGPKs5eodzgWiq6SuSLwUaWkML3Unb57SxU3SQ3zeZyvKmDtVIZVTSryC7JXmlOp4bnUtK&#10;OuHcpof/SwEPPIKsIazhGGtoY+8bmD/21nOv7rnKPpacEUptWaCm6C8m8y7LPH6m5BBtgZX685Br&#10;N+5so030cuRskEBJGFroJMhZyIidQrOSrUAat1guaW8hPd0CNH20F2AMF36+k/RwQx1US5/rb6Pd&#10;iUffA+Vw5iTmazg3K9z3sAbMWGGFFVZYYYUVLgk4PPth4Ovf+3E8d3zj+Esv+5rTr3/miWsvHr14&#10;CAA0WMYaOGOFAJvjzneH19zJptu6/Y07/sQHr+ETwL39K/7wf/o7HwLwIfzCr/zQ3Y998K148cX/&#10;BKcnb/dd99WhvnNu6/rD3waA9/Cuf47lnHTgdoNBIx74XG68SX+z9NnGWaRn4ca277wjmsQO754h&#10;1vKxSIKHnYFOcp4fCsgGmkrXpgablg6WY6PILqTES0XJesYZ0whaOcxn7JwabbgZhrOzZpAze4jR&#10;0lAXL1jC7QIx1vGL4+EiIr2UYQZ7frs6Gz82v8bOFVqAnPC9KmdrzGEFzZw9+fplE6xlZ+KhfEEx&#10;C5peTAD6JA/fSzwQ5WJxkcxGr3YxVFrG/RDyvyRi/qih5FhrBpqSw9KnyCsOVo6ypYeDTS5Rlbwa&#10;3xYfjBgqkwsEQChditHgB9oDOW3qmz3SrQVUseARfuEq7e9T5RsnmHa5ZwGLrJ2RZ3R9Pw+WkZQh&#10;6q/Wjjn/nEsAA9peLVhGKB4IRnWhmuxucIAtBdtqRK/JwTK4s4Dw4DDu3aw9uR9jkB5pLuCEIcot&#10;IJU1ib0BufoFpOkcJHnIH5i3AC3YTcSL8WoLFMj5ph7MgqQzUa++zQ/p7CzQ7MH5FNDWP+XvkNaY&#10;/gqCkM8NlJlBygyE5mfRWrWYJ/XnlMJSwwtDXKKy0xX9lByyKP7imyQyfCkv7vM+xYHiQs9ntaAd&#10;wUn40gTLKNlhwm8KkiMqr8vbW2GA0h7EF7YGU+mp6WO7goX+NqNu4227Tb9zZSqV4bvOWUkPn1Ju&#10;17Zr/TygwHVAzRm15CzF5TCXvZdEtp4lcEasy2ya1CTLVfyhs7hspL2+L1fHZ6w3pmfB18+F/Hyg&#10;km4ZgCru9MwnVHOsGm3OY6irKaVSgwvLgilnrQUDa0ZUJPuAcCaL312ux1KWzI/PeZAM2jbHod1A&#10;Cc2lACVani0SEoFGQmY2U8ismrD2ICu0dnm69bAku8wCQTMkvpXSncvvnAD5LJW31xO/md1AWvvN&#10;acflsvQJxodssTtPimo6mca8c1BX6NJozYpvr4CMv2I+W3ojCQvy1JqvNB2sCT8V2kk2BaRbPa+e&#10;yagGcktbazzNAKTgUEnesIcC03gmG4q1DOJBvMztkFQP478FnY/oyGMa1d9ouw3kCyDTw6aTUZYG&#10;yO4bIKvPMY/TM8k0QpOtj6QbG3rEAFXS/RNksRDrDmsk2EUT9EzPQKXJgMyrSVXO655VNoDGTvO1&#10;wFExaIZ2/KrRcC6UbBgmdBDWbMwS1m34TtJK9/SzoWbDmd8BEAwW8mZVmd5K/bk00PjfCLR3hfEu&#10;hS/pZG8fzhDC/ZHJ+7cm801BGRzCnCv4J28vVOE4E7W2cg+g+jo7V5K7P2qDC+dIDk3Oj630+xJD&#10;8/MhHJF10pxzwTADtwZbR9J8sj7HzuJbV2YzoPVGNTbX+c2g1f5W2tsCHcTHaI3289g/G6vh+qZ+&#10;VKJfDT+/Uhpg+L3CCgawBsxYYYUVVlhhhRUuFXzisTcBj3m86tYz3Ys3rtx8+NrDh7efP7l2srmz&#10;t9dd7TZ3b3gaNGOFFQCgO9w4ALh39Ei3Oe6829+4zb/+4EMAcPrqrzw+/B/+l19+5bvwC8/+F+97&#10;3fbJ332Lv/nC92B7+jbv/StiI85tB4PKZjiLegDgwTO0qJbx0RbyQ/3QzvyBanYPk7sa3gg7jCdO&#10;d2DpoQo/1MPOKKs9ejKGzLjGLoW4w3FqiHNCmiVyDqbGOZVxwk2DcFsGkDlvyJDa+CzmnBhrsixi&#10;SE/sd+Fr5RKmycMea36X1ikwzqvWjSPlWoI2TqPxl5yshy+pzTlA5AeFflaOdy15v28I8hp1yUeO&#10;FwYbfeNgMdyxsMkjtgINSncMMa22SAwwTB6DpxcKHowNSbfjO04ZF7NgGQsEReiBL0gmmOk8cRUG&#10;SNcqf4RoNV+S81jTwCGUFuRTokNSVVrzRnIr9lXgAUOa8Ack2QNe7zL1JX9nkOpx2aNfa5nWXLZD&#10;1tliOnL5tgG5eOV4+XzNWO1zgHwR2Ui/l+ZV1vdT2ZrxjCA/pXbNoVXwuLwjyDKXyF7vh5/DJyh/&#10;83ZQaMsY99LDpcX4qh4sI2uDO2InMmmj9GMMpWAZAVo4s1BlRlt4wCh3JPkFCGzl83YkB4QWtIxj&#10;E+Q+dw5q7ODIH1sGiI9mOV8JZKO/k+8u33+5bKXfFw+Wwb9LtA/fFwNJFgbg+i35XlCBS9Xq/dEy&#10;xnrxWSDYZwIfCQEquAMtD0oBuKIoAUnv66fl0vdKpaDIyPIkfC5NkAwglf3hdwDpnEPr0fQ1QEYF&#10;pIOroLdEmEK/KWWkPlwhfW5/FVTO2sQUkllDEKNnhdnqBucXrRNexwvptXZ2gRrf8n4a612XCahu&#10;AuRnmJoNZZdAGxcU6D5JA/0CEM9LALJ8GnAw01Mx/qbLgfqHjoUw7H/T8CnhcX5Q0yklXY/v10IR&#10;jEVTlXKqHinZBBYCbp+upS2BEjsrSQ6/ydnK9TW471Nsz/O8aUE5FgmaQb/z81kzJ9kEiZFAVEAA&#10;qSCItgLkRyYHoEPO+5L9ooXzeTYkxr+lT8tuGd/2n4Ek9aAZAMDtYfmbig08urY8qtFo8aAZtMiQ&#10;HnlpKBMWfubwSIVxR9ozppXGU40C3pSC/dA3GtJ1R+pLKztSNecnKd0SNJnD7zc5qyVsIxCP85iV&#10;3KrxjpEzVpjnkpO5h6AXQuaZ5kFW+Loxlz3SRkbynNOPjI4nSDLLSI+T7E2xCytahH1dEBx03yfF&#10;8+8SPT3Lm4uma64XaX+lPQlAGAvnZJOcWJOgWLPpIOyNI5ZIZBuvUp0rbT3siiKbJ2OH2pIDcPZe&#10;TSlVpeFcKDnPWwXNoGOQdKACD3D6NXnboaWbvFdlcip/xDIC/V2bXot9vTH/0wHxfViCjDVQOHNY&#10;idIFxj7q94VJlXQ/ce0b7k8SmMs9l5wr++Uuv6Ogf3BEDZpmJfOl9NlQkHVA+j2pRs+AjeZcA4Nt&#10;RP0jA9GeSzog809tBkkB4QxwZjiv+XZI5zqR7VR+STq5BWpsH4/dzV/fmh9VfSi8wC4b3gorpLAG&#10;zFhhhRVWWGGFFS4fPObwLICvf+zjeO43bxx/6f/8mpNX/ddPXL9y9OIhAKzBMlYoQQiecbJ5aNsd&#10;bhzuPL+58qEP3nj+8Y07/JZ3PYP/9vt+rruJf7n9sR99/ennnnyHv3v7vdie/lnv/VE8bjl36uA2&#10;w6lwOJt774ZTIv/rsKXol4s8njJpW7wZQjyQhsN7djON/HBr7ZC6gPMlh2hsEx56AKNhbrHACUnj&#10;hpeHopGhYnwRuza6gIrNKe0YGWs057Xw8GcsW2fnZs61U9N3ahsoGtzHW6bR/prUJWUpcTQn3TPj&#10;OYy10cMv1UGay+qMrX06ZmtZpwUhoHnNQJl/ZqNsLvMarv2hIeiTLPShijYp0eL2AKJsAsZ9p8SG&#10;6d1qGnBDeyRxJmg+T4BOT8an0n1RSV4BNhfGCaotdZQSX5FHAxItluLbAJJTXcmRfQaU/nIIXT7i&#10;VrWU/ibxQIt9zWMcIFAa9IADFLVfEC4xq+FZpuF+L3bH9n4IMy6+Tw55mg5hSSBJH4gDaEGbCQI1&#10;e6zNcMxEiaZMGOMvPdxuzE9nDZYh2Q8COXh7cj/GUAuW0Wo9UpmlebjTxyCcfaRgGSGBPzLJ9v7G&#10;F+ylYBkLOTVKD74BpLxJ5J9GNvqbBhSQnLGkB+aLBcuQ+JXTnucvBvScyM+MjpRh3yVRPKHa9IoU&#10;pyXpwSCce+CyB9haoIyQNj6cIrzJlnvwPUreIDF1NFKFyGrNWVbChTZ0KYNkALKerukd2mNpXu6B&#10;hdKaSjYskqbVm0LPqecrab3vOF8W4kIiwVnaWAouCq5F2ksZ2ckGuxG/hHiNEaQ+tPLnvAddBOCy&#10;tiSLJZgaaOOCAr9343s9h2xv9uP+Pe7nRG/FqAvE46un7cVmBl1CxqcWOCOx454b2fka12x/IOns&#10;HO9ZEVHXDN+5rilVFPpbikC189diwRtSqDnmSvYEQD82p3mpPUILysHxaDdYxR4j3fmZg0igIcun&#10;h9zgPMt5fgMhaAbyulqb1sOSbFwLBM0Acl4dyVUPmiE63GY82ThohkSjZo7rsVPIjMXkoOQYmfES&#10;l6mBOaX2jYDeRwM5DY2gJKPCZ89b8rILn1z+ie1Y0Uhbc03u8IksC8B5Q9v6OVto7zgs7aSaLmsd&#10;CIDNL02TAq1Q3ZDvmbSdRe53mgDXAWmak5NEvuEZDeTLAvyhCgzO61z/jcOV6BkbN8RTkadG9OD7&#10;MP3O7amiWID+liSegWajWTov8L0RwrQsMFd8nhrJNFVPD12r8r20bg3Wr6Qv8by5UNqfAFmVCigI&#10;555Y3UKehzG3CgRVeq/F+Z6fSeKnIu8sxHdD/h/Fr/JGx5VlFJC/0ScNXOixjxAQpRMd+hD2MkA4&#10;G2iK3wzQ9H6LvUmV2UMXgh0QGPc0LdCQie7WWkfRZJ2otIKV43I+pFno70LzZk27gZUL61RhCS0g&#10;Ymx3LmjnudZ2wdK4kzfn0neDiWnI59p8jX9kgunjcVhOGFaDc8gKDwSsATNWWGGFFVZYYYVLC594&#10;7E0APK695Rm//9TBzUe/4vDgD67tXT/Z3Nnb6652m7s3fHd00+HovDFd4SJCCJwBXMPJptt2Rxvn&#10;//Azh0c/9ztXNgA2f+Z7Pn/9R179k3c+8JkPnDz+86/FU59/z/be3XfDn36z7/xBX9kBDqfOuQ0K&#10;VmYxCiY5vJlE2+bnwdI9wOxO2MG7ZLihh9uIWKgqHW5ngrFxSjOYlyJ7DwXUOs0DJzRxwGVsrc25&#10;WF9LPytqzEBl/Ag/C5LBnNZq7KzNscncly5aLOY9exBG59nl08rtceB8QNq1NE5OTd+1+drcySJc&#10;v3iK+UayruXcAyhvJE5fvkp6M5nXaO0PDUEeEJV/pewKDWcCf0iYX/iNcop3ObKnHHDD5i9/0AaF&#10;ebJrHOlcCSqYtl5jEUVeWT4E4+u1Gc8Cso7mclIl+GERvk37ZHzRWG+Tgh8A6TaXgJvShjG0pAnl&#10;db6384unMO3SqQZAogPGJG+7ZoCyrAcM1056qUqDXIQ8IH94S1WjkXx6O+hbMcO5b7CgCzV7mEFl&#10;DBMqiUz1rAjVHzTZ3RC4DF7AYSBDQZAhU4Nl5LKncTCWAJciWAZkluLpYG2G9iRPoha0jGMT+K7k&#10;nNEISsEyMl7bkWwSX5acvpqD9qBFSjuXYBmUYYGciUMaYfCMt9mnUi3vr1aR5i0Mkb/yx1JTAmX0&#10;fOnEd2bUjsOdaUK+Y/1L/ZUCZdAH5pcGSmeW8JsC/V17ILrouroIUNpLanpPqR7Pm6I/MX2tWpY0&#10;veu0Wal0l4ld5uJqRa9d8cjml+8HpUoeu/Ow3yG/1hbF5QECTX/RAmhwmxOX01yGX2A5HWzxUYeM&#10;e32+/xeDaGVlEJ0jw2/O4pL+650j+sP0wBlZYPZzIbl6UGLlmE6Y7OkYaVRqLtgBsgLS+pVsAwsQ&#10;SFtP0vpoYssVUCqcm7hjtw92F6T6LjfXSQ7AtaAZzc9smkPZonaaAvFywsl8ngXNcMP3iW1aD7FE&#10;y4a0lXhoJFc5aAYPSBjlarYGziFohpZv1yn5rghV5xjPBJ7iDKnJdZpuhLskI3kwCENa1QL71IJm&#10;aPKvqZ1K46cm6zDIJ2b4KNlPw/eYJvEYacNad9EcLRvcD6p73sAzSR3HyZbzCG9/Nkjrh343o4mm&#10;tA1p4e6GV0lEB5cnrA0regCN+UNpQ3srIIrTkkJsBI1lCHVSTbqle3NaIRE1HqN8loJu2IG2h7mc&#10;DZOB8CqN5krSs3jeDCi9RwiybPghFRiGqa1bQxpQsN7nSsIaqPKARMMmez7/bSav2BkiZsUBjtOb&#10;qYIupx+vPwdK/N8IkjtHxs5URgF6UB+TYKaLj53JQk3OOmmtUzCa9/BpfK+a62wA4v8HmeeR3BeK&#10;QRkFXX8+csM8t9JROEOHOYwP0LX2a3NuAA3VP6+Mm96tJnet8agzruFxjg3fzSyxrkuyHRjzHPnO&#10;y/eVYKqLLyDLgXTtDim8ADvPNj6HrPBAwBowY4UVVlhhhRVWuOTgcPvDwNd980fwpSdfcfLFX37d&#10;C4/+rd++5rY3rwBADJqxwgoFCMEz3P6Rv7d/5DfHnd/+4WcOux/8+NWT69e3R2//a58+/M9e/fde&#10;+rGP/Xj34X/zJ/DM0+/B8d33Ou/f4Dt/0LfivHPoBmvIaIPhJnnxssDi8Lpj+k6gHTKHNHpYpcWo&#10;AUe6bLI0xk5N36VpZlDJnN/Y430+t6khRks/K3LMEGtuvNAMK8EArxhk4u+ihX4mapoR2KDtaHvM&#10;12mMql9g5zHyfs4zZsZY/rtV9OIsHWU544cv4sWyxdwULoMNxl9e7w6J/U2iBV9+mmOfFTR57Kat&#10;e2H8vBp02WZ+GdFg/pUOkV5AobwGpDp5gXkYKRci9KKA+pZK9nMp4IYljm2DOcXGtM6R8avm/J88&#10;fKUEKrW/A7QOcNR3Al0wueQjSU5YdMLiNkG1IKcaPYbLuiHOEWl6KqrVKOeWDylqDtKWD0pqeniJ&#10;BTwpK60Z7SJrFs6KTmus80z6CwTa/SNG1SiU19pp/tfHOF1MZS1nCqrXE4Ea5aZHcoE7vkxCmdEa&#10;8BFQplUDRwGq84/65CamR14IZwbymLAULCOAwyZp+1yDZdBPs34hyyxNp+YstUGejkKbsV/WrjWU&#10;1uqCTkHSQyHJSSDsC2EZTyGb5lzFz8LnEiyD8i3l65C2UKASgtjw6dh3KU04i0pitFAtrzixv/MC&#10;Ih/54zf6KQanGPYiTXz0FcbvYW/PjgHIZXQAjoeES9AlLwVw/rcIkrHYWrpIQBelI2kSlOhTypPa&#10;cyxdql+Zj5Japg1BA6upfxBZ6KxwljmS6FtVg0q6urSPSHUlKHU8ZQ011N8uMnB5O8Xhn/6m7Rg/&#10;cG8JpeAZmpOW5pCdcBHRA/ywRqhPcpKHkCfjEvpB0n6abuKgMQtqSiTdBMh3yh8ltTFrYkp/vLEF&#10;1zY/m2nOLwuuFSmYIeXa7Fzn5ECHQP87zRt5Tw50sODZrXQeLsk1WyRSAmmEG71D+09qg0iCZgy4&#10;Tm3TelgSTS940Awgl49a0AwI68FuEAqNNHuOCUhMxdKdGzek1AhD1kjgJS7HeR+GuGu0Aprxl5S2&#10;SwCEEDSj2I4VjaS7jVbrUJM3ADGEIGUDvgVzXFKlZ+S72bgSujQMEDGVZzz4HjmgE1FYIMhKyRbT&#10;TN4osoYXS6rSRE1ftECzIIet1k1pzdD9mQ8T5Ld69m2wVqQ8A5CDCvokD5DXSLxHZ+8kedvzSTGB&#10;b7UttMeUJGptz4CarDeBlNcyWZbd+YMNrULDFjSIXVvQIcx1gREpD7BhlQIRmkDrwAnSBsXlFIVs&#10;WlmhTPbNwK3x3EsBD6bOnRv2Leldt0mg80X4HpA3Zak4XR9SHcOzgKS3GELtzc6UPwpmusYTJJR5&#10;N5H3lbWqFY17raa4GMx7Vc6cHTT/i1ogrjDf1TdeM7ET157FGq89PFPnXtvLjaFVIDDBFgTQ9Svo&#10;6GMp2hJJszwvrXC/wxowY4UVVlhhhRVWuC/goz/xZgAe19/2tN98+sqtR//IyfEfAtfuHdzZdy/C&#10;4+GxrDvcen+8t2rNKxTB7R/54+vYAgCeffLK3R/8+FV//fr2kf/qb//W3Yfx704e/9gPd7/2S9/i&#10;Xvzyd7t7J9/tu+513mPPAfBuqAfX+8R4T69re5MFfRBghbR62Tm3Yad8rxnnhCLWD0K0Q3mjS9WQ&#10;DkA8zMd0YqDhBhlTx3EpvSkIkzr5oY8hbpJBxiJICjO6pevUpSN3+bC1uW3iKFlL27ndQp7knJbJ&#10;GWa4ar3WjS8dq3MnicHELjfFcDkDGgYHGhpCPkh28QwlG/mlo3mwmCLqrWjA0nlWtsdWaGh0IcGd&#10;yMaHhEL34Sury8HssXbp8UqzR4WMztr9P/3U1qvlY9WSzDINcsNBIEBRPywxtrH8khyvGz42zx59&#10;D/1I08+dfkP9Zo/Eaw/CLWgiTV/2WpSVkfiE1wNGoZIebwxwJmPnD5KNeYXOc/jMnMbDEiKf/K1o&#10;iWeaB8sIafSzyXryUKMPcV5yQ1pYc0FHzGRKA1mToDyBVg1AC5aRPNaI/OTjZ/YQgD0EosEyaF/m&#10;MCVYRgu5Tc8Smre7dB4Jn7sGy8g85RvpqhI9gaayTUQjkW2prAq/A3BRXyOb9hd7tEflzUHjVemh&#10;9eLOoVw5pfIwpIXfkcBpEpRq2fepFSXczgE8Rjua4DxV/KvxGB0d4HJeDc6vXIUJ+XSLivJbcXyV&#10;8OC4XHiQZBEFuia4nsrLNXdivIggrRVpTZVoouXV9BNJZyr0M2VZUxEh5Z2lvbnQTk27WNB62Yhn&#10;wZm4iDwg8SNVyEoTWloLTvk9ZZ2d8562NHC9shT8iIIUVCykX3C5PgbK6kHasyXnr5jvx3x6XMj8&#10;Swkb87xR92C2WQGXGg7nw658T5G+cx2SnPEhFClUSx0tpUK0X2m/awzauY3nL3R+qwWvyPJczsuJ&#10;nzQ74wUHIq3tUsCONgMW9MranJj2L9gNKCHDJ9/eHJSgGTu0aT0sydZwwYJmxDrszMWDyUoBXZoG&#10;kNVo1Iz/JMEZgKS7cKAd0hLDDMb0zFAGoV0r1BW9YUEeE9Pp0hLO/T3J6u3YIc14qgkUhD2XX7wK&#10;ZRVJZlGw2pYlR0tutzMCba5jviKmx7Ry4A0zkGR0k3tkTgMmLzQREtNKcsWIQTQblXUAAslJEWCK&#10;PvnMVFOPtKBUyQLVdvtRLzNlOtA/PEGvf8P5Zzwr+aFc7txqYyOV+JbmFYrEaajUnwvS/hdxmD9f&#10;bvi/tm+px7eYNoGGc0Hb66zWbNWxGPIxE8hollS3kOWl/d1ivWbnBspfyM8l2fxDr29xJyrNuaGc&#10;Ks6dY4Gv+ow+P7CG4pxtYoNpPPZccSP7TrDJSHqbGEBBYow5qLXj+fysx/5Ag2Bno/PbdL0vcU6s&#10;rfVSubQhmMw1baoRFIMo8DyHwnyHkAtWQe3AaG64xkuHECBd00G4JfOtyQcD0PY1g3Grd+rRrqH1&#10;IS2CFVbYHdaAGSussMIKK6ywwn0EDrd+HfiTP/ARPP3pl5984Vf++Itf9QMfveoe3h754z3nDrce&#10;APj388V5hYsN1+D2O38Xd+GOXnmK07vu3ocev+4A+CsH3cF/93f+7eY6fu30//ilH+p+76PfjOef&#10;+ws4PXknfPfHPPxwbnWdc24LYG9oNJyiezN1y0dRJjYQ7VYISG5HELKZUS69OUnTrY1SjS6duUFF&#10;MrRJBpvE8aTFJSqQGyZMjDR8bpgRtnYxkbRB2zGccwkMjDTcWS1Nz9l7zEccmjTPpkZYEXFDw1zs&#10;j86zS6dPmlbNgGXphNbYCb86d5IYBGSj5phpgJhggI/NW8kUzXCeMLea3TaCM/KxmzvoVPY6XoyJ&#10;RdkZmFeah5GdJY0AACAASURBVF4tinbEdmDDfAmn+5RpNP0AEn82C5ShpPPtK5sWtl41Z1wTVJl+&#10;0pQeGVNWSaW3ofHyGaHl3jWAFrQnCX4QypL7JnqZXmujuTyz5I8gl6byuocaD0HVD6zPMJpe32Dd&#10;TOGXKeRbjGcAmRZNnTVK++LwqT22ibhB4ZFGsiaivjStJF5Ig2XE72zvzYJlEL4a202DZTQ7V17W&#10;YBkOeToqbSbf2/CESk/6e+FgGTxQUPg+yj2nvs+QyKYF4pD6XSxYhvRYaQk+riMH+XzB05TzNy0i&#10;pSXrgVekfWkVzwHY+WbXQBk9L8pOMdQESXk65AUedhNwqOERHihf6GAZWvAY+jsAd36i6ZIOe9+C&#10;tjboOpXypqRr9Wn7lbamLN0SqkKTk8uVyk/pb0o/5yiamgLdCqxoZVF+Kp/U+ovzVmMWvidKnZUQ&#10;oe3sUv9+ZSzIMl5zOKP54XutzAWFRO+UnCCQ7vN0j0/to4gsmb1Nd0PWkE/1icSh0o39Tg2ckd1D&#10;LU5u9SDFyjHdMfIIqSYtL25KcFJ//HB3TnqqtnYkB7CFzhNTzlU8EEGkMNGPY3uZGSd3vqN9lpyM&#10;7QYp0F2ST01pTg4LktNCZhxEzr5Z0IxBcExt03pYkj21mbM+6Ra5TbTvNe1bup+i6dw+1rcw2Cwg&#10;2ziawCKBILj8o3IS4+9ERJKNKvJRwMsjraDJVwPQnGMb0Eqztyc8QJcUW3KjLJzQjhVotGjBS6Jz&#10;nbQRQGazsEfHt14CAS3l1QIBImo8Q4NNJagJfKQF3rBzyFN09iZyR5IJQKLfadVCOZGRjPU2bf+y&#10;DiCiCQtOnky88kUEmmmAH8p7t/E60f6ae7YWqLgfdMlgV03Qo86PZiDxHCawJFfaeFsWqCnzZPh2&#10;LWmW60C8e021aEWDMP5WTuSlvYmqNpLqg5FesTllfzg7fgVdaDawhZdkkX2Zq3h0erX6Vmu04Xmj&#10;OndMVlFdEMhlU2J/sVgCTfcqbSMSFVwmqHld3u5c1NrxfNX+UBha84B4rc/U/GFnGEd6kZnPfbKW&#10;a/M/Bz+haYN1lK7TsYOgR0hvY/uuF7JXNVnjBdlencJSAYsJabenF+eLDyvRvSUeB5rw+Qr3NawB&#10;M1ZYYYUVVlhhhfsOPvoTbwbg8dCffsrj6eu3H30UJ39wbe/64a3t/q2DrXeHWx8CZdDvK6ygwzX4&#10;09sOAO5dOejc/pHH6V239/jjDwHA5vWvvY3veu//c/Ub8a/v/N33fXX3+U9/U3f7+T+P0+NvQ+df&#10;48PfPHWuc3Ad+t8bAH54YD2PB43t+iloDRNjnJitWCar7e6CmtKGwWGdG86yh0PCBRBADDeJ8W1s&#10;p0ngBP5gazZkNyhjuod8MxaqFZmxwZw3fCyVOZMzZwxus6zyzGyEGo9dMrCGdEBnC4AYrghxRkQN&#10;cGvL81PWuziMaIsTaGb5gGRBvh86gHjhzLOH79wBr4nDsDZm04ciBajxgCQvDTdnLovSh+BpFH2O&#10;zvhGU7lQcEZztIizO7/lz5hRzk4+Nd3B+IFAQx0lv/1OOhiLFEhVv3ExpkVDvqjJm1Fvy/fwxGlS&#10;GXOzvy6WdWQo17WL07GAzCOsyCTCWUCJJxoHy+B5QB4sg4LkKC610yRYRoJICxkbO4TOHFTGsDNB&#10;tqj4zSYXRg0OsbVgGQ30p7MGy6CwS7AM+mk3COHyW9K3rXVPzkfjayZZ1nDW3CBPx8Q2HWDOf3Fc&#10;E+jZ2MlKCuQDIOMnLveAVOTT35RsWiCO5oFd1AF7nWdbPdichhhypRTk0+ffVd1NSBN1u50rLg9+&#10;PN8AUINUcOepEJyC82y2ZzP+pWXi77BGmEwuBcq4VEEyAFn+BOD2FVqHpkvBNu5r4LqPdFbS6KCl&#10;8zZqa1BI4ypTCb0pKO1ahuNSaquWPwXuV1bjW0ANlqD1VHV8Cq/xdtS2JUJIexQvPxW0dSvtvfcp&#10;cLmt6UkSSGUuePAMui/z4Bm1wBlJXjh6INUbkquRgUVpub4twLs6HgFKOCwPfIPR9iimtya6BPJl&#10;LDXlwXiJ68hKX0sRRrp/0mxUpvexBZSQ3rNIaYkNwbnk/Aakdq30qOzEfuJQhX7bDNKldOV0XyTg&#10;pOPEGZJ9nk75m9omkqAZw7imtmk9LMqjmrN+KGfZLeEX+j4i4aUgJ4V7rizoEOXtSNyuaJOdNwCy&#10;fy4QCGJoHLmxC2mac4yPSJmYTvEShS9Jt0Cb0ar0adEdm2ctAAIFyabF8RHbseIpaexN6ONGJUX3&#10;bB+nn5uOqMzySOvS+lag2ScaBM2Q0jjPhCFLz56C/AKAbL9tIXu0QDQ2nUA/Z4X+kfJFllaSI4br&#10;ZokAIvKE5/wurZckgxMLvODZQdKLjPcg6Z4KANmjaWFk6yULBo/xnGNDBk7bBMtRbpWqqvuf8TyF&#10;74Axv/b4q4F7Yp/Ih+ri/9CMBnTMWfNG45f2JoQ0l4+ZLUUt8JHpft8oaMSoC7KzBD9HqKoeScwu&#10;/zB/CTR+61KcuwJrhJOEJiBM3saV9ioT0CaWz7+kp0nCwEjmAcvwPPse+UDYdwCI7/TtA50pPGUx&#10;75yRszVO2ndAwgfqfA/lZst5yEvJhJ3SxrU/cMmLyvMNcH6ZBRlvB3lsdH6TiErfV9H5jdPpBF00&#10;O9TNQKuwpxuB9E5KlMnZAa2xPrfCfQ9rwIwVVlhhhRVWWOE+BYeXPgp87Z/+CG4fuJP9u9vnbwLX&#10;NofbI3+859zh1gMA/36+OK9wseFa/OZP+9PW8fWHtv70rsNLL+5d+fDjN05+49gdvPXbnt3+9e/7&#10;pf1H8QvdT/6zV9/7nd/6c/72re90p8ff6b1/BYCN8xt4h9MhUEZvzvDeOZec9KaDdu4142h60OZp&#10;GA+pmXGWXyoxo44JaoJBwsAgpRlP6KMOpcCZ2t0JmjrhZo0iMa5kPMYNcY7VNTa+AuP8Wl+QKjaf&#10;YJzJbDExP4xU5xkzWGrsNYfYbFoFQ7x0O3FWaMzz2kOY+JuzdYDE7qzRwGj+mzoRa3jGm8TiHtPc&#10;yVwLmGJ+8aQYlUv2Zb4OygXODNqjhfiYmm273H85YsMeImrtng1JZZzml4P0k6WX1iq1oXNCaY9j&#10;zgJagAiaNxtCGwWeq5BK36+1ds8A0jo1p0UO+WVoTw/1bZ8D+KNI7UJ1NnCnwxYPbUW2EPZ1Ktc4&#10;S3no+jxgu79J0OiyXdvr+Vzz4UqiYko75tA0IFHsBDlzOCGdjVF97C8xGtCEfxYPLAJhzsf2S8Ey&#10;Mudr7kAFOVhGkwAE5xXcQZMz2jmEs+CcYBkt5dcFCpbBv0sOVYDsUMV/j+8ypgfiWCSYgCQXgXwO&#10;aLlFgMoELh94GpGRlD09qyI166b0xRtrvAZK4BHtK5oTqebYGh49RV4UeDakA2NeyB/Ljueh8LuE&#10;A00zCzTYEqSAUeE7Be6EyPMWcgI9X5DWAtdxXKGc1J4GvB2hfmlpCqpX0kytbgl2VVs1kkztbxKc&#10;o5xqCjuOq1aU51OdaOq8ziEz31p2aTsjBT8nTBmMtg6d8Juv60lI3T/Az0SaE55kuymVuYDAH9Br&#10;ASsAQQcIeopPd3uqbwydRNbkeaOuMg2PTC/BeQfOkNYeTw9p6H9TRzVtjxCq5TaDCX0tTRjtHLdw&#10;QD4xMAZc9kkdgOkZr3htz855WtAM/t1+kIKcauyAL+MhEEkiIl8qDkrQjB3atB4Wl+cSzzagZ2pv&#10;ANxAmIyXiD1MDJZI0xI+T9traidblA89+2Ty0Ll8IdMyjtbnwtgr6RZoC7RpBKXArWmwqnS55fJv&#10;QjtWNFqQPqqskeyrQMoGrtJGkmeFb3u6SPtlhgZLypdZKtOk9m2QLegYze6VmWygOp2mmjmeyNsz&#10;wFMaP8+b3Qfja/pdWy+JmKUJWeMwpUVDh/Swz2Y2WGIDDecb/oyiFwf6GxO7gIC8fYEpNZZM6jfk&#10;WUCeE4M5CrsUDxaQyJ8SicQCaeuzoXXggJKgFssjGT+X3032ei3dggbSGya6J9OsTFax8ryNuTTg&#10;ZzfAdE+vzZ1Txj7KLPk9nIlsaq3XZRMb0sK8awPQZJ0lau3GnbN0rusnqGR7VsP1niFnrKMlGy7G&#10;zqrTWCpgIYNI8+I+e3aI2qj0blUYVu19q+18cx0UZuPOINvXtP0tINByvhuu79qbZ+1toviWt+WE&#10;rHA/whowY4UVVlhhhRVWuK/hoz/xZgDAV/3AR/DQjXu3v/Lh4+PPPfXQ9f2TvYNbB1vvDrc+BM0I&#10;388Z5RUuDVwbAmdcA3A7Bs84+sKXD/ee/OIVD6B7w5tefOTv/rX//fjnb/6Lu4//3Fd2T/77b3O3&#10;br0Lp9u3w/uXxzsW57ZD9OcNAHikdxBFNHgJ0zNhqaGCRSYaZzli4asBgpoDdfhuAPyhUUwTHJ6o&#10;YS41wKT1zaCZI642N8QaJRkjEqOyZKRpaKgwChihRaodo9EORQt3CSrPWPN7LX2ntqFfKklOarRY&#10;JIxkoDKGps7nI4hGdypXKVsHQ7V6IWFkkGwaMIRbuLMBsj7BxIH8MLMvajj+8w4YQiHbZ7WNGLDh&#10;AdKycAkUcHRCl8kjMOVxeNOgPqag8SqbEO2eYKqsmwtN1yuF5KYbIg0qpJIFe8OjUIMHpdrj8JAH&#10;OPVOJY0dIV+gNX301uKhbXKZOnwmUR6GAZfOD9payQhnBEvQhXfJ+IUGV9HIJzmMa+00kasL6UEp&#10;SAKE/hyIkr1CBqsj6RfGZ4NSkIKFgmXQABelYBkBkmAZBb7q216DZWTsxNOxY5stgD/kvSDBMiTH&#10;qkDIEsmS705uG8AyvJoNlNA0/NaCBCzu2En5jMo9KY3ty1xUalXC97P01XpuJIj8xByfCkEqxnLB&#10;gSpXQ+j7Ie7Lkeh5Sv9TcXC9stier+eAdg7THmvzMpKN9b4BTfbTBcXTpd80XdOFSzqOoINPQUdD&#10;i+dp+VPU9l1VM7Gc5R5bI8ZlBSv6KLSWWLXWxFQy8zal86TUx9T2sra1wVDEp6xfKV2rVxvkJQeu&#10;J9WCZ1AolbmAATTovk3v8mK+aFtF4rQdywzsJjuIDfqHT/WPUWdxRD8pB07UHMWXD57BF3ZYa9r6&#10;CARwaXKir2rVqPK2Q19iw8YgOWpqDvMLnTe0YBkBzho0Y3QkkmwcY5/h9/0dNIPwpOQwLh1GOOtm&#10;QTOGMlPabLHeJRsFTW8Ekr2MB81A5D32voLJQO+8wPduIH0jW+ziwTK4nuLkTylohidnjIibZ20F&#10;xuR9WaBO+Kupo38qg6QACMFxW7MfAFTmVdqx4qkF6VOcW6r7ULYCRpkVdHBNXlnKKm1NGdNFe6uT&#10;8JFzUZfj12gj2XJZYy5/SnfqprzC+xDkDNKkpKh4iJRk1lw0WR8t1otHKiBi38p6yYYp6a+0sAE0&#10;XiduoAN3XqR7s0srRLKN2w+Tofw8M19gBKwgMqXEknEgIDTihYx4NWlSmCeLZgt7H4CJNNB41QAk&#10;3jQFxnh83ZZYxAPO9TST6Gciw/nZBbDdz8R3uUG3gCyra9NrefbQ5txIRhXfWbOx52ryoAMw24v0&#10;Zu7MIPG9yfovLexCdnIPLhbA7Ikv8bwBpPIOCOMItj7+Zj9AKUCaGXAdNnbeYK3T9Ozy3pEjH13L&#10;qtIyAy8UWXEupDbbsbPxD1vK803tpYvMfQIG60g7sNL5jQY9sHKZgm6DE9BUpldlsqSDA0SmAfLG&#10;t8IKdVgDZqywwgorrLDCCg8EPPUTb8Z3PPareOGlw9MrV09eeGnjrzrgagiWAQD8+/livMLlghA8&#10;A7h3dNj50865/SPvX3px7+4P/sor3EOP+P1v+PZn8Df+8w9sTvD+4x/50T/pnv38t/o7t/8iTrff&#10;5L1/eWjJOdc5oIPDxnu/cS6xDOSg2TdMzsKOfWedJTeHWhM+PdQWC++CmtJGw0ce8RJUMVTFv5Sp&#10;TlVDsWJ6oS4xzxyDg/GlYNb8/Pa5kS1/SJmycWKLCkZZYZxmc65dqFjMu+YZ2mdOv1AB0vpWlywN&#10;5x3Q5y6m0yXBRSKQyzfr8UtzvtQjGkCf/yG9ubxrPn4gn2SB/4t3CyW5OR8k4z/961ooLUGf1snl&#10;28WXz6QxFBUemiWtVVRknQUs4vjPaSAwZVU3LGUaXaYsQIvSo7T4uzDtkgNwqNvkAXjJ+cRyrUiX&#10;SuG3JMM2IJeqrK0S4UxwrfCEIV2kYARJV0SeimKiLyS2wx/V2iFdoE+TM4+26ZE8zy5mE3HEBbF0&#10;djCUM0mzge+ZzOH5ll2Sud8lWIbkACU9/qf90E/bQRToRp3qLMED2fkDEBQYR8qTzw3ydOzYZguQ&#10;1usS9KQokL2rFHgFcJmcC9+BlIRB1dWcp0S+b0lnIKWxRF/NKag5UL2S65g8TTlvS/osr5bocjv2&#10;dR7gR7mnPmwCxvNNkJcD82lLui+c8i0tM74bJcFd6DnKu+RTw+FSBMkAyjxPf2vBZBZbJ0sCXSfh&#10;Nwdp3BotmFKo6jNcBydJJVRKXU/JL7XJUT9L30lHpXFriOwK9ytPWkCNNhN0Hs6TvDovK6XNQaHE&#10;r46Vc7wAR0Da83j5GmI1+dBYj1wauOzXgr7RvPCdn7GaOQ/bQCl4RilwRvgdzmuSnkH1ZT+wHy3X&#10;twV4J+MgPQ5OnNPYmXFZcOy7pJByHZPxwZRqfkZfSxAlGY/A6+cQpK90/soCW7hRk82dh3K+9i5t&#10;WwvK0TxoBv2+eNAMIC56yWFcdCBHz5LUZpEEzRjGUmvT8k4xDoXRTHPkC2WtuoXES2nQDI/xvCUF&#10;yagFzeix9ll/doNQ+C5AE3sDlXnKp3OCuuNHPgt220x2UsY0lqGafaZh0AwgPevnwViGr8KSDYWq&#10;7VgBp0+AFnJMkzOJ8Y/XAWM1QsCIK988DPDW7oIaBM0Axj0ypKWyKOheuY2J7o+l9k2gJKvN34Rw&#10;HYvkcdGTpU1oYzaajBbmjsjYfb1IKmlRTzVYK5rTYsgzAMkRVXJoLPl0lgLG27BEhSnD3ihlF+tn&#10;Bc8GmpwPaTPnquQELL5nE5ckzxhbMJkkjU8t16uUFi8NaDrGtKgayDRsbvc3WaeBz0uLEPL8h/oe&#10;8iZnMf2NAxxpwWJiGj9GhaEN5wx4JHKJNDB/7NI7BHP9TppYgrx8sBfWTIMzgIju/PHztcrPelrA&#10;k1oABRM9vym/s7XO7RIAPcyQamFeNTnfcM4NWIqvT24LTebbDfMYymSyXaPBGUG1BRjoN8XzFlKZ&#10;nRaE+TglaBAEqiiTxQpcnmlzvYBsW+HSwxowY4UVVlhhhRVWeGDgg4+9EwDwmr/567h9+/ad5557&#10;7vgNr/7q67dvHR66g63ngTPWoBkr7A4hcMY1+NPbzu0f+ePr2B4dd27/+On97v/6wsO4Axy95/s+&#10;ffp1N/6/oy/in9782R99g3/q8+/A3TvvdCen3+69v4bBDcQ5d4rRsgHvvRsCaNR504x7pe7CLSFk&#10;Y5t0NheNcnNRI5eEhheoVQd6ILvwCWncACf9xYt5yCnjMzHC8blmRlPJAJ9cjtP6tB0LK5nd/EpQ&#10;M6p6TpaAVsUO1mTOremgjH00xJE0amcNn1r9pZzS5jRRWJvVeUtsceHinButreaojawjHUCcXGlp&#10;B6DrQKCf6cMiaazNgg8EcMmHXq0kNy1k33AJxBzLgLAPsR6oqIj3JnKkfLOHCiWeXCpIRInkntZB&#10;LrMuFR2AMm+5OktWiWWE5yK0YF1ml+auOu1a8APzh7a1ACImfSDdg7R9iapqon4jtBGzjNaLBo32&#10;OW1Ok3SfPqxI6sf0st7QlGeAhnoAkMuGDckTZG2vBA5VKZ/RtkJd470xQ11ZX0Cz80NyLqwEy0jq&#10;8QeITuLPhrIoQWZ5uolyCtB1aM42Dnk6dmyzBUwJltHYgUpymqoFywBymZe/v+H1x7Z5v4sEFpAe&#10;aQB52uKOm5THJLuIJ7+HfOkI5lgx6ftZ+loawp7JHD7Dd/rJH1J7l9KHm6HCWzH+vjPk8TOQFJBD&#10;65/icGEDZWhyJvyWvjd+uHpxQDsI8d983Py3ppvz+lxhFJqS0CihIqEzBbVau8Wp3lVOSAOa0tlZ&#10;5NH9xKOW8rhG/6n9KDiV+JLrYCU0duw25k1pJ2lDWvfhc2qDUuNcfhSRuNwg3TtIeRRo8Ay+51zQ&#10;/YU7ZU8NnEH1moTbyHF46CCyXZYXj8u5MxkPliHrRjB0ONsFJKVU2zfJYIPTmqSyht9ZflEBZg0t&#10;rOdKNjyN7xdYA3IwgrHP7IzmIB6ZgZRXqVMwb1v7bDdIRvPSZzMcCkTLbK5I+VoMmqG06Xyebjks&#10;TjONX43pOTloBsgZrPKZ898GHh2o/aN50Awglwd2HSLVQzR9hPMKszEU321I6QagrctGQTMAJDaq&#10;8JsGDPLI9+PUTDihHSsaaXxE80zAjYOOfUtyDPk+zNNLTpdW7FMKSmMI0h5GofR8LRXNKV804ZXF&#10;nW+5skb0OBE/2gbPMJYrzWlRWS98jxdV0JJMbbQfAeYytea4mIiBsN1QsVJydjVhC74f8rxCkeyc&#10;0QgWChrAf9P7bXVZxx880VAnKOmZJnQI8onp0IA+JIxp0t1+U70RsJVX0gUJl1ERD+Tsrq1xi7NH&#10;Y/24HjyBlSek8VKBWM4gOGlzPYZOprCwNYd6V1sUDcBQ5km2CFYgGU5mYyvIy/nItdNXAch6d0gH&#10;Uh3F8fLSudFIN9PkjEnTbpTT/F1NhX1VHiF5s8CzfdLBULYXB4aEuLRolFvagc5wT5fSZ4Kqc1JS&#10;iw/2SsxgeU5a4X6FNWDGCiussMIKK6zwwMEXfvhtwF/953jFjUe2L9268+LVDkfd3iuvHt063rt9&#10;/bgLwTJoAI3zxnmFywjX0L+IAHAVuHvSeeCh7dHL7jr/yX93tPns5urJSeevvOOvfObKX3n0iTsf&#10;+Mz7tr/xf7/m9Kkn/5y7fee7sD39D733j4TWnHOnzjmH4e9A9xcR3oEG0Ghq52KH7XATErPppSk/&#10;vJIl1PJhl7EBTnOEK1RUjS6mgROkcZoZZMSOkc8pzdYMMrV2d0FNGK+VISrcpQhO5Z4ur2BYJzZH&#10;yXmSOxPNhtLD1Lnjj/Z1YW4lZ7XEEEfqScSxWuglR765TStr3PFxA/n4gYmXEDOgaYAcQDeWEoMv&#10;hWwbSOWaOe9rwWLC9/kdIB2UE9KEbLW+lDcPPekvMKeXBa64BJMI24PDWPLY8KLLZwCT6EyT+VSG&#10;chKhLJ1om9MByGkg8OzOLKlVmIOmsnYNLxFrF2CAU7eoRF0tjLvpQ4mIrCGPaI+u46dL2WWDnIX6&#10;wgNudA6N1wuQ67WUPxoEy6AgPSbi23n+Nm5CO9a0STpzOc3MgDOBE9Lp/Pv+e3SCCYQS6mh7qxnq&#10;lfNRw2AZWqAdAOCOTcEh68IGy6DQyvFEOjsA+p4ssZIks3ZpswVcsGAZYyCXcrAMujcCZZJNCcSx&#10;aLAMfh5YmN4CYpBlKE9LlHS9Cm0yfvfQ26UFpfwFYdgv+y2j77sWqCIJktGnZD4Z1LSYvYmlel1M&#10;U/6qodA/xSE6FC5NtxqUHl9ynZvWoemSfn6pQZLtiUJL0vhvniadTzS9xcnJtCutOS1tCjo1tNS+&#10;puyBJcQndbJjnV3q2pwdLwZYjrvUVot5JHxUm8bsbDmhWz8xr9RG0r+EZA0xaQPm9Xl5CdlLLlu5&#10;bqXtOZIzbMiXnGQvEIS9HkByTgu/KUh6BLfVin4rw2c4NnN7FAQcpP4DDjygxjCQBYGvD03PZDaA&#10;MNZStcxsIPXFD4Zc512IGFrQgVogylboMLtBKaBFcB7XdGyuV69BMwCySPPDsvR4X2LZLGjGsPY1&#10;+63koGs2HIV/gaayemrQjJ4/y8EyAgRbBA+awfuzG4STf0d6wlgMUT0kMwz0n86VeSUz7nAktfQ5&#10;aCvrspE8LMkh6kAp+tqA/pbtafTTBEr0MZdlgS+Z0AdJ4yxA5VVoQ5NVRCeaTSLtPsiYLjVHumgP&#10;8vJwg/5Wc9o1gZL9ZwkHPS4bJDGUlJPOWUayZSlaaOuF8jopHn9H3TVJEL7PRZGNnYK1c7Jy9pDU&#10;oFh30B1B6if7ttVblLFFiHSWtrYkjfOsVumMIMkvY9AC/8QzrtZlds4aazblVev9jTNf7GcYg7ZW&#10;nb4PAFSnnAGt12lpEUrnkGxqGYNY3582HLsUpIoVUHnfDbyfrBfLt3LN5TOXUawv6X1vnNOSDLr4&#10;Mi+d63Hsie5G31uEkmReS2/JZkMr3SSRcVxHQT7nY+cobwQGoLGihQjh4w7zTdZosmbDEVM4C5sH&#10;SIFvS15Nucr2NaFc2hBMdfCk6QXOZfHtFD2MgajZdK6lzc5Qn1nhvoQ1YMYKK6ywwgorrPBgws98&#10;L54D8Nrv/1XcfOiP3v3yK994/Kpnnrh2eLy9AgBrsIwV7OEajg7u9ldqN654B/i7myN/5cnPXbnz&#10;w09c3XPXt3jru79w+G2v+7H9T+MfvvTTf/+Ne89+8W3d7Zvfg87/B97766El51zngA7ObTz8xo0n&#10;Ykf+PxPoYdLl6fQwnmQTQ410C21lcBUP4vMHrjmAcyNMLM+MqdzhyRK3ZZ1xOe7MOFM1oDcwSDRy&#10;NNWMqACisc0LSyG+b1IMbk0uyK0dHLKHXdTA5nQx4Eh5Ed/cMGkKhjwvzV1M09jY9aVUOWdlhGz6&#10;2LJkOHR5McHW2Jz3tXFaPhwSgRigi1uNRDc7uadd9IQ8wKXsJ8knZY2aPVDQ+NR0f6rQmbMy59VQ&#10;p5VOAixEB0AWyIDKsxlL1ohlvHYb7NmxC6arZQF7CiJ6vGMqO703C37QQn/zQDZ//OFsaarj1s8I&#10;lxHREGftAr3RI20psJlnxODDDmnptii30zSogfZ41Azo/CqyIZFpwPgonPBYlcmM8S4FKtDk0Nwu&#10;Mxnhsrxe/gzyiDhhJXuyIIOAhnIoGcTydEt5hcgU7WEWZ6UN8nTs2GYLkPZ/ng40k2uAvJfR9BFy&#10;BylgC9i/OAAAIABJREFU/M1JJu2NQytJnyGtKWjBMM6B3gwx5DIT5NPn36dUAct3vB1MrLgweIA/&#10;rAagBqqIdhcHUP7sy+Tqh+bQF38rdrta/xc2SEaAkqwOQH/X1sulB7qIwm8K0jg1xZfmS+smUQD1&#10;ZVfrrpauoaPVK06ldCCUOpFgVx45K09NwYX2sUv5Ke3tAlZ97zqOJfexGqT6blpXSOfrhHcjkaK0&#10;Nqaum9AO79fRTAmxgBDfX2uISIOQ9v9LDNLeI+laklNsKLOAM/ZZge7/NNgwAEi2VJqXBiYO+alO&#10;3fcxpHdjmbFBDDRCbJf3n/2VTO68tjhJ+f4i6Z98LVFdBONyq1RJ+UXbpwVduzVotj1tjTTm/dI9&#10;NiCc6Zwb+ZLxK4DkTOid3LYakKMV/TU6a07n9ghwwpAsdsCm9ldqy0iCZgxj0hzRM2c4y6Ew2mnO&#10;6aGsVbeCDSEQY0rQjKStSGOPPrBLWAeb9vYJ7W6+0N18ySTpL46IycAj4ZOsRifVH2XmSLsJMHV9&#10;1danIX9JNioAKa8NNNBiPvRLl+kDkAMFmYB0F9LqHlGTMZqtNJFRAGGyctsWtNH0SPppAHxuAWRy&#10;g4t0gA9X4LMBbB3zhLQm9+50wwL57tIkDlGUO1YgY6KZKJI103LPr62XaKxEvlb6whgLcDBcJ40D&#10;XmV/1X0Afu7pCw8jY/JUDE5MD0fzMAwYCXlhfVSqosSzBtA4sElJDw+6lLqsw4SJBzEjKAW5sQDO&#10;n+o7PRTWKuFR5WxzdvzYmK1ltuYkre3roXicbkKv7IJwLnoFGWXxnlfh1TF4Ahlan9HnD7+1QHwm&#10;dpXSvM8euyazgETuSWshIYYqFGbghqYyrxakTHo7yYNlaO02C5Bjqp8JwJMTdqC6OZ9vwGa+lf4t&#10;1Bw2Z1yHkGwDMR3525oRZYP59sqcWMh3Lo+TdMj6KM3vf8B8T2+xhzOQ5leb5x4nrohnBRphusL9&#10;AmvAjBVWWGGFFVZY4YGGz/7jdwKPeVy79UzncHTzkWdwfPuPnlw7vLXdv339uHOHW78GzVihFRwd&#10;3HV3cdQdHVz3uANsnv/y4fZnP3PU7R3663/5+3/v+PUP/c7VT730T+798x//xpPnnn27u3vnP0a3&#10;fYv3/gCD24hz7jRYAHr/JatbSq165aAtZVs/8FAfiRs0rRjEpUi1ST362L7S1ixoFDRCtmRxQ3nB&#10;UJMATTC8ZIrNE+OMxcMKxeAS/tq4uhIqQ7MxvinzbQWasam2VhO7vHARZemc1shZVAuOE74nwC/V&#10;fEikDTaQc7uk796B8JvMmzaFSnpzR/NWD4fEFw6VNZbQQJOd9rKJ/1V6MPt45uAdsImPGfQ97OxI&#10;ajLE9qFGkc40mW8/gHKBIFwIz4FF6MAvuZQ1q7G0Q14na9sCTbZOzdcs6Qp54IL+uzBCNu0ledVE&#10;hrWUZR75hVnNYVzkEeHSLRMqxnQBmsp4zZEcIHu9QLpYP4rbCe1YgeaADzRZR5OER8RpSA5EA+EV&#10;sR2ebom2wC/NdIWhy0xu5JfwksO2eulbaetcgmW0kNeafNHk1FRW2qXNFqDRrCUtafdsD5Qco+Le&#10;6FPHKCDXHSnJpIAYovPBEqA9BG7kzDMRqeHTse9SGmFkypK+UoXKW7GSVhFoyvcSeIwPk4RHhzxQ&#10;RUj3I8Nl/InhN8i+nL3jjLzrxX60QBm0/0sVJCOA5DgiPcrkZS4tlPgekPmdp0nyiq5PVkfaPiRV&#10;hjdRQklDQ2tHnbra3qbpXLSO1sau/HLWfUAjXKn8eYFl37W2qKIzZ4+dinNpDvjec5Z+SBvaeqoN&#10;dwp69DcXDVL9pC7fiKesHw2hklxqrJMuAfxMKu1LHOheJOnKFwj4nZ8aoAKpnpEE0aDtEf0aQH+L&#10;63M9vP8BwJX7D5DpPDjPwBklHZWuCbKuKK7SsuCqbLZeJR27WKkd1M7QC9hEE3QUW4LoSAeXHJmz&#10;+Az8U2i7FIC4zQAFei9of47AD9DASCj6nZ/pxKAZyIkd2sgnwR40W6NCv9IuObHDaF3o2+oJ48EC&#10;Nww8Fz57sgR+I+R1g43D0/rBJmcPomSJfeswj2YaJro23ad5eO3en2AWZqQqNfk+XgN+Xo0BBtA7&#10;8p4RStsG5a+RNkO/3sd+uf2L3hONbY4tNbPRtnQmHjsZBxxAFvJEJoVy5Du9GxKNM6gw0ESQZHsD&#10;+6oWNCPOc3gXRIaboDn8v+iwbkGQ1k7nEbiUYtKlagPxLLEBntQmzGEJR3Suvw7F4/dIjxKxjBaK&#10;xgtWwRgGGpTvslIxMtYFAFKW2YftAv5N4DFO8oxnG0LjoAGlOxmqS+lmjdI6NeDTkrwy4VMHlQnJ&#10;PUOyr5G16gYaSPdb5sGxOC2sxg+28LQNixbne7pU30JMNQwiIM1Xcf9mpFHfdld15qkIKvPeNIAC&#10;0cukcSzhXN54zgGI63UooIqz0h12Ez2NpllAZgsg+niQcwEkQ04ClnoIVJpbQE2HSPIcknLpXI/W&#10;AZP5VpeQRdts/mgakK7twAvJ+5eWE9LuLKK9V3aU56PREoy3+dklpBmtvxXuW1gDZqywwgorrLDC&#10;Cis85nAbwGv/6sfx3JdvHH/pZ77m5NG/9dvX9u9sjwDAHW4bW05XeJDh6OBuf2q7Cjh0/uTgladH&#10;p3fd9omPXd387sZtTzp/5Xv/xm8ffetDH771s7/1U5v/94Ov65596ru6u3e+1Z1uv9V7/0g4Bzvn&#10;tsMhcIPhyErvL6ZjxS9wFOMrQjYzwiW/WfrcQyo3NC386ChBhV0SsadxYznry/QMOUtDq9SWZIQg&#10;1Wi5jF8MDY4crJxMMc5lYlRzuXE9IYHL57YYdOEs0JK/4ziEwWmPJZJpZeueE2c2fg3nHelFCk/v&#10;+4e6HMbCwgWEpXNeswA5sTHkuA5pFfuqJtfMH4RMTd+9A+gTHIzRKPO/Ok572ZRkuXGOpCU3yqxy&#10;pG0zkILa2DWOlJ7K/qLd+UmXDDTv0tHhjGtW5FnanhG+Ux6LW3SjyJlxD5b37pL/dLPH3aUxW+7t&#10;NT7XVPvS9Ld6nL1EEJEBuJMAwC/K5bFxfintd00ezdJPoBl9yme+sBGFc4AfaRWDZzjWTq39hnAB&#10;gmUAyC7txb+AUZFB912wDCCXUZpgllhSklfS/j5F2JuN6xxoSbsnPMIdojIZF+pUyOX6BkQ+bPYA&#10;vDpQQsdSsAwpwFBToLIv/JbS2B7M1dhClTFD0n0l2buAnOXAziuSc6cUQKOXjQDgEp7kZkTui5Hs&#10;y0rftP9ioA5lbz930M4TkhObFCRD0iEuHZTOfzSNA02TyktrxKnJon5c6rbUfQ2NrO2araF2dqvN&#10;v1PK7HomnKPjXWYebQUSM00Ful9MnUetH2kNauVKbZfGQeVVAYWifaOSvkvd5FzDG6kJBM1GM6lT&#10;BckLDJrey/O5DkfzpXPuBYDgoA0gOcuF3wDksx37Hlgm86snS5Q7l/U6UAjcTh0+ct2q7V9t3gX4&#10;GuD6Klj+Gao4MIWQyrliJSG/AUjroJbWEh3FphBsFfyvTydnQXa8TvTyQUZqZ8FzDZoRkWA6tDmt&#10;g3wQiAYwgiHflh1I0IyAH10XLmsvygPzoSgNOgd03fiTDQPk0wqllIvkfBdyfeAxWsfBOZq2gUMn&#10;qwAz7QW9OOr7C2vbOwfnffUayHxFON8HgRA6jvNWYxzv4X0HJOtaaS04/qr4FJHtuwN6WpWxKkL1&#10;CAUMsip9zRN5xOU7RNhmUplG+C6Wq89itvOU3jeUnOysZZjmQMfvfSS1N+jI/QTKcs/q7ojum9qe&#10;akCXmgMl1av04ep4NHO4buGM2TeIIgPEfoViYf/KE9l3CzQXXDPSxNMNUFI5k/OkREsj/BrTwcEN&#10;qk66PpJ1kVaI4iHYeUtO6TZvU7iChfQ7J30yEAw0ovUzoTcTP6TyLDZtr59q90OiOSIZmsSf0jo+&#10;I0g2Asv1yt+qam8jkjLASB7Go9ZnGE1nspr/kmN8SQzFAhp+BnPPx24so6X7+JAOgRwRLVK3UGAe&#10;NB770AnEDYhf+CbftVNWo32afjcYPw+CEMYj/eESfidJ17z5/XbpLWBrOefAZADVU6S9cc4JTIFG&#10;W2iqQ4wdhPnUzriL/ZGPJnxeFV6FKeQF6PcGMp2mz13bBX1xKKDVRDO+XuG+hzVgxgorrLDCCius&#10;sMIAn/iZNwHwuP62p/3B5w9uveHrnrv3uaceur5/sndw62Dr3eHW++M9dxOmpoMVVkjg6OCuwwHg&#10;cMU7wN/ddP7KEx+7uv14d+PooVecbt/xn37y8C98xW9v/i0O7/38j3zt9umn3+LvvPQXsd1+k/f+&#10;5aEd51zngA4OG6C/i3ajgaTCwlo2uSASs4NBTjNMG14yNHDELAU/AMZDeoaSYnAjJWbh1TfMxtf0&#10;oRUzkobbrpjNDHDZEwNrdBrOueJQHuY0uWNxtF4wR8v9N3kYZj3n2uXROLjU7h7rkXISWDnWNpz3&#10;rCt2wRLXNL93wPAdjHatg4XwR5bzO0A+qQR/vqSFexNKM/NAMUA6/83GLxmKXVokwyv7Qn7bXS5J&#10;Fzue8Bh3eJTuR6lhmde3QVJZi6brc4d5miKnWgQAWIwO/Dffp0kWzY57uEZLw0tRPuYGuor2VwxJ&#10;p+W3EU5vo8nDCEmWWdIlzK+0J0kPHvmejvDbp/VaOZ4vFFQFKM8zAOLcIg+7zxv3NrUdS9oAOs+E&#10;PDOQGIMxTKbvh/kDk6WOtSkxnhXaBTqF/IaPz4bOM7kBpPuu+LAQTuGpTWzjvgqWAYxKiSqjhL0s&#10;fG6Qp4c2a9EfWtAw4i/Idim9Vfec74gsyvYyQn4q54CcXNJf0aS/pbymIDmaSbQOeYsA5S2ufHn5&#10;e6kKTeNnzUyW8kpg+UvRYESBnzOyR2kg+yi1MRBdTXImTfwiMZaJv9lezp1Jtb8AHx9PLk2rKTDl&#10;3Ev5P/y+L4NkcD6naSik8fJ8L+B6J9Klk27b+pLS0qXupfJifQlXjtAUJKbmhz61ulOJMbWvFdoD&#10;Xz8SaEyqtVWCmq5V419aV2hLGo60zfLyU0BCTUWntGlri1yzufAOG5yTlgbtTEHzOEjBMy5Q0AwA&#10;ib6gBa7QgoXRAImZnwJGXScerX16pBmP2HIQRh44Y2pwxrbA9WFJ+WVpyZ0HZNU2W/PaPlmqtAAx&#10;ptzXLnh2Ee0UAx388F/MI3qx5GeW28nKbZ9L0IyQBuT6dKt7cynSCIBwsKamWM62bgN4r98o9xWH&#10;M43z0fQ2GzJHB0FWOACbTSzrMZBSmE3RWdw5YOPYluf7QbtNXt6jt/lshvEKG7TfbMiO6aLcjCve&#10;9f3mfvsC0dw8+ejdQAcy9ihpPEFKAcs10QcQ6f9p2shQMMOZ5gWZLUnqtGwnpY5M0nUCj4UyHui6&#10;oX0WlGOrtNttBX2tDxIitq/8dujnhfbr2acbxqCfJEuOVylPZbQrySCiQ8W+nOsDoZjKMKKESApH&#10;AIkAyRGdLLJYh8lDCx7XbH40b24XBE/JgTLogVz+ct8tLUCV6T5YGrMlj4hpZE65kKD8EuSAjqjS&#10;x65ouny90zwTECY+ZgWlKC2eC2FF97XSTRegA/8r7iGN5gGyWAgyFT4/L/X58/Zi0hOEjQKRxjyb&#10;868rFTAALbAJzZsBPChe0jXCPoLCmgVyooytm4Cks4f0+Y2Pa3VK0Ag6RDL/koO1ifwunVMsoCSj&#10;AF1OUQVa3dfn4uaijprNvXnwBJT3XDL2cbjy/b1JMJ+SfDYBTe6FeWO6XQBP8kVouDcZ8LwUHCXR&#10;vZS33vQPXmpB0uYDmxNrHb4k5/iYs3I1QTAPNY0V50PauHTvLBWV/DWaynaePhsUoibvZ4jsDiDK&#10;bUOdRtrDjXh8pwAnCQvTMRcVnRVWyGANmLHCCiussMIKK6yQgMOtXwfe8tiv4oWXDk+vXD154aWN&#10;v+qAq/54rzcfHmy9P9lztw62HgCun+yt2vYKTcHduOL3tput395z7su/e+X0xz5x1e0d+oN3/5ef&#10;9F9z498f/f5L7z/+xX/6htPf/9w7uju33um227d7769hcDNxzm37M6tzHnCuP8RWTorUiszTMB7I&#10;s9cI0iHdK4d1QzA8lHNjSfKISHCAkm2w9OGQASzkXMgaB8DmNskOc2p8kVQCcydTJauyPFLfrkYO&#10;t9o4LcZfGt4U0UDLtnSsjf1YGph1o2hMp1nSd80T20rOaeO1vPgXmcAlHxkMVTT6NXc+Mh0//50s&#10;6jRJvUfgBYxkoR/2EOECoN+D9OGMj7DLwYBmwyJO75yWjM48GACvGqsJl4RWcmpB5/8z8Zua3WDf&#10;XiI4BEY5I+lqQK6OUvUlTLu2T5s/6l6CN7QBa/uxxEIho+VaUfFnfGLZNPJHi/Szl7PpsBNeQRAz&#10;9XbskGY8Qx9ShXy7zth3iTHCxu+HIo5d0oPVabAniqgLsiakN4D04esm0/kBQHpskz0wdGN7UrCM&#10;ZnrUeQTLoHwC8n1qsAyHPJ22cx7BMkoOOOcYLEN6mN2vW538APvOZJwUhIPntRukQme+1hd1rowM&#10;yL47Jd+lvMz5mjcT2VY6fGiVaPkFwWN8cDYhWEVIC/aVsESnBMoIefx8IwbjqPR9oYNkAPpexuUM&#10;Tb9gDsa7A+VfvpZomvZb0huldQJ5qSR6sJCvpWnqKld7srql9cqRoQ1o9UpzP1Wn1nS1y8xXK+gw&#10;ZU1JvDilrRpQPtN4vVSHFePHDU0c1NCYInqSsnxPLq3dUqeCnBLLXyLgZ4uaUwwtI+nUFwSkwBXA&#10;qHMEyNKDvuRTR26u+wT+TdKH+tS5W9K5tL6TQOCLgrQoHcsHkjUQ7QusCVoly5cUabBCpUYbg3Zm&#10;4XaehnxeC3iYne+EgANAfpaUgmZItrLFg2ZItJ1gJ5Ik8jRuCeuL8JgfWyi1kxz7SuAxUjm7HwTG&#10;6KLD7w0vwwJUbILQIXWke8dI02E0zsG5/C7Kb4QAGDOAcieH4RQ5ztUgM6vzZxJpZJAoVKRG3ksx&#10;xLBGNAaw/Gu3MciDcwkNCDb9Z9xbZK4eUa0FzdgTU9NeJ4I/m0T23veBSdLEVN8A+uAdZDQeHdD1&#10;nUaakDLee7iuG2t4wPuO0NAD3TalS7CRh0Ap49DGvjleTqZuVAecgwvBMmJ5gQ6khZK8SvEdeuLK&#10;Rsk2uwHQ0cYcso0iey9UQGgXKO2bxneMJQdMabjSfii1aboPSk725vTgEoBJFamPjKU9+eRcaqiL&#10;tdapxHdwnBkwDinffKDLREs829EhnH9KkIgAIl+jvsDqJ/djJuwwgd80lnZCWXEnnQGlu27Dd25l&#10;HJCPW1yzaoF5IO2DrYNGhPTsjQMShXGQ8iINTc8vzd6GDAOSHjZoPM8VROlhhNX6XCB4guQQPxRI&#10;dbNMhBdkk8XUa+9dTOY9E2RIJkx7u0qFtS4UZ6LWdr1L7zGAXg5K7zKSNxoFXc0AMUS9v8WcO2kh&#10;I51GyT9DnOcE6XkgqXdG28c4LOEP0wjDyuY+4ZGxsKlOHpE13tfEPpmMBtieJimkjXSaBu/4gOlz&#10;nZ9B2eaefF9hBRnWgBkrrLDCCiussMIKAnzwsXcCAF7zN38dtw9eeee5a19770987kPXt9evHd2+&#10;13lHgmWsgTNWaAvXANyF2+u8326c27/i968cnPrtxnWf/c2re5/auNO9zru3vfsz19/zuifu/avP&#10;vm/74V9+zfb3n/xOd+fWf4Ru+42+674itOac6+DcFv0ttwcA771z1QAaQPGiJ14SOVY+fDU4jHOD&#10;Q6NDOZAb3sRIw+TxfWpYc0k79shZG1+0uSld7ClVWlyoNAoawZ3YuDENyeWedAFYCbowF1oGTSh5&#10;FMfbzfGnapCS2rUyOLaa98KDheS3NBSJBpI3tiW0dmjkBlTtwn8oyunX5BEIMI612fi1CXY5vwdw&#10;rNykNndHS/oLzamx2FWWryzbTB3GJLnUZH4q8xT7l4ozOZUZ0Q2gOR2ASfxWWLPli7HGMruWt2s3&#10;FfmT8QWtG5d2uga0i9b5yCo6qyVveKA8fy5fSpQV6IWatFakx4+z8GWyvOH+VprnoUA2vPzdW84X&#10;zR7+S5eNTS9bKWNskDJJuHQPBBmSI58QIhVldQu0FR4CmtErlTubhCeSxxkTgmXkMiwNltHMqUQL&#10;PNCKx7jYoApLmjGW53JKYMkLESyDf2+upw9dMj4J3yVnKMBlIlwNlkH4MvQjBctI/tJiS6jRmX5f&#10;zJmS8hU/JNM04SzN1U6pGQ9BP9X6Cb/pYlkIIu+kf2FQC1aR2Mpcj7f0DjOKAYU/ebCM7C8TCn3T&#10;/nvVcEE61UDj6/CbfobyNJ/Xv1TAZbR0PlH2iVif5wlyX3rkKnUldVfrstDtWLeYqTSqIRPSpbya&#10;jj5VP7tsfLRCO+D7jgQl24LU1pS8XdfEUCfKQgW9qWteaoPnSSg7Ti+NNrvIA97ZQmcsK9D049oZ&#10;l+p4i+t5dQiBtaU7wlLwitQuG/IhB84YnFK5L6sHwG26U/pO7MqLkZKuCemAFzFFsgacS5O5Wkzz&#10;YpPSuuPrRdKdG4LkxMrPifw8Q+tZo8POd1rQjJjn5KAZ9Mpr1NfTO3Gt7Z3tG2ztl6RqCADgnBvz&#10;GS1DXpJK5BHnjDNzCe1345KrtWSvcI70ydbFJsi/ITlpE8BmI6+NBAe9QDiPpYn6Xu6GJRVX14bn&#10;1/SA3cArv4ZZHngpLcIljcwv8/CMZAuyOaQN4x/79LFCMKPyrq0kUZzliFMapCVXWfpADFwq5zSr&#10;0cpuzr2X5qoMLugI9ZKx8X7PFGjO+DfBh+cNabGNGGxjKNt1sazz3SjHth3gux4f78fvCHUGzvHd&#10;UBfwNDACGQ79wVe6qkXzO6lQg7Xn3bhfJP25dD+Ia9H5nJ7WNlnp3VcD2yvfqzIHTDfqbzHd8eHm&#10;e21E2UrvoPqFlje/Eyi7LeKcSkIkQKabgWcaoSnwRuzG6vwQ9uJE8Rn6ILQgxePvXOkgCZeLDlHH&#10;E2zA46dMpj5tkHGCLdfmjcoEfiuydI3nDeaLnwcAUzmmBa9zU9bs0IK+ixiOX2zegk8H/KXLhvHS&#10;K1WQCC2oM/1igeIt7Rza2414oYJcBAEj/2vvPqzec4dP6Z5vJmhveeJezPWXgE7QeTxE2WSjqAt0&#10;tdyfEqYGkg0onCWlS7aEXxrsTZL9I4DR217SGcK4o61OCRbS5O1X1om2liznnCf7dG550eQApAjB&#10;OfNe2j4MIF2bY2fjXTN7eyPUG+W5ZYCUwr5mBdqext/DOAjrOjZCfhuMu+FeLv6xWhBdUaJBX0CQ&#10;aUb62wr3NawBM1ZYYYUVVlhhhRUK8IUffhvwmMcrX/hcd/OhR1+62uF4c/3Z60enR3t3upPu1sHW&#10;h6AZ4ft547zC/Q0hcAYAuP0r3u3Du73Od1/+4pV7P/Xk1b1r17f4jnd94eDPvvbH93/rpX905xc/&#10;8NrumS9+C26/9F6cnrzVd92rEP4EiXPeAVvn3AaA896jf0dCXx3ySzFy+NS4XXSmNzJC7JK+A9SC&#10;H4iGUyA6QGmPgEwMMA2DB+SGMWbhkm+6hPpAOsdGBvWSU9xMkAxpIT08CBDRcoFSmoGtwTZg/WBU&#10;MizFdBTWNjDcJLRb563nneEoOdEmRTKbojRuMOPzDGi63gF9bZJLNAnirlC+dJiP3tLjZxPMRZp4&#10;f6DJTIO9SDHyhzwgdTajXcblq10MWQXLWMTpXZItVBeBPA3JFlaRc3NhMef/Ar9lY2bV0i9yGyYo&#10;hnlpI7djNwVdi64NHkwmcbxULkebBPxpyRsemDjgHvje7khDUhvA2IYF1MZvyCe7BlYp8UpET2jH&#10;9PEMf8ja1Am/ovtH2UIJQuqIzimU0bSzwVy0CT04NHKs0ngJIPzhw/5M6l2UYBmSHG7KW6GPoV9N&#10;tvCHa5RtgiMG399KjwMsH2ZLIDk4hc+FgmXQh3uALJMQchRSxfYS8uePAmvOVc1gKp1pXnukIOtN&#10;PI3xsyYKhSop707ph+YvBH6Ua5KTqPgXnNyAJ1XfqRjYjGl9vbzMlH77Omnf1LH1woCkIwO5fA5l&#10;adqlDpIB6PoGkPMy/830E/EsL3TDq0pNa2lSl7xsVq+04Kd0WsvTDns1mXAZ+WWFiw2Sji8tmikL&#10;sAalNcTPIxPQE448YpclMVTsXpIBUzrVOiuM8zKApsdJwTL4/qflXwAIOgaQ6z8UeHrUZ5IyqV4U&#10;dXef6kV9uVG3kYJ2aAHNTP9a6k5A92xJAeb7F9V1MIqRSpWUNyQ9AdAbaATa2Tui41G0bVijI5wZ&#10;pbOlFDQDSHX19O1+qm+rQTO8Tx23IUvHvtF8bjzI2WCowU9PuVrm+3MEBsdu0XEc8I44nw9j9hvX&#10;4xv4a7NJ60ZRv2EsR/iX7gsJi7qUoDtM/3i+0gqQsQl81dNweodRpHWINprUZ7gPwmADPQdKm7eH&#10;68nOHHSxAVw3TEGYOxdqkEE4IGPqigyIpTyVwUMaq5rZXtjvxFmv2nMdchsNXRP8jruXM86P6zvF&#10;Ia0rt19FaJiEOi9IzouiHBDAOTcGk5iAVJy7ILeirNNPVWEsVF7FJU4nfsOix0h6aIYS2dR4ILEh&#10;YEa/9w9E6bZAN5TpurF8tx1a8cBpN9A0tOdIP5CDbyR49uWj2OBFnIPbAOiYGKOyDm4cVtgPrPQ2&#10;ybncGCQez+5+nIv7EH8qFXhZWjfm9lTJ9tzsPl7apUNfShVHymX6mGd5c9Ek66iBI3bfBxfuSloY&#10;UqaC8rFTuDx0kIIW07NFch0WxEGyVgr1hzrzoMJv0XmcFEuqlnjeiI6lu0yL5ol+L2Tqm2yivy4w&#10;/pItvAXQt47Kxs/PQ0l1C9ktrUvLvYw7GHNFS5LXmZzimxqVeXNwK4zXPHhCrgOXSNP/lufBxHbS&#10;et7L2mw60CRbkpPG0FTejePeJQiC9McvswBps+Udm5MWbwXivNJ1Lsx19laiwi8twEDNkfwxUv3k&#10;lh7GAAAgAElEQVQjPX9RG2lJtpuAtq9ZzDk/bCTpAKCs7x4x5Pu4sc7JfxvweG2u1fEuIdNWuC9h&#10;DZixwgorrLDCCiusUIPHHP4AwBv+m0/ihSsH95698daTVz3zxLWXn3ZHNwHcOth6AAiBM8L380R5&#10;hQcL/HbjNlcOOrd/xQPA5qk/OOze/9mj08P97vA7/tLnTt746Kdu3MG/uP3P/vFXn37x977d3771&#10;Npyefrvvtl/phzOBc65zzoU/bdCbh0iQ8HjQDAdTfliX7C3aoX7WYIfDt7GDimYMq0adlWyOlheh&#10;JWjilMzSpZvgkF4cn5HxZZf0XaAwpZ6MTfNB5Y7ni825ibGtkEfnVbrsHS450/bYJcxcaDnvAxSD&#10;29Dx0iI1u6KVo54m00zGL10gxw7yYlJVjLTSLhhmQWOnw+r4tW6r02uDrxTAJzUMp0su820P6DLn&#10;Mi1C89mQVMbazKm7kuZYNpBfFC3lVAsY00HDVeBXfveVVJUux4xp0ExuDc1D33eD/CndEcZLs7C/&#10;MxlmCpocs14j9QHne1r2/sWNbWVt26GaQSNH89KDxFpglRG3vB2+z5nyTClQGNBIrhYUnUxe0iqE&#10;rzLgDNZgXfHPhsEKcl4S5I/gqFQLlhFayNpqKZObB3YKfSKVSbsGy3C0HeR7+kUJltHscbLQPdJH&#10;HnQPy/ZAlEmVfHdy29yRarHzLXCudBaQQr5xAjmTku9CUqzi2feYX6vkpUrLAbF7TAlYEb5Hlycm&#10;Dvp89ORi6QEcbcdP75c/iroQIAW60AIZ0byQtniAGCvgvJoonsj5mP6Wzqt8EQldTOlGStOOx0KX&#10;aSVtDDUESuklhChSnLYrrHDeUFoPdA+bWp/WldKmrDNSX5MVmrjRYEr3CdqSHOSdTpUHxY4uPkgB&#10;BKS8AFL+BQycQc99UwNnRN3KO/HY1LeN6HhNj1OhHFw9QEYWsAPnETiD71uldU0WF8VTqwIIZbJD&#10;JEsrNdoApIf0lJ9bOnpyVISzoxjcAkPQjJAaAkrQJYxBmmXo0pAHoyt/cDbmzjPZLKh615BFZGuP&#10;09iT3yNzvAk0daP5yrmxgQ0dDNHTLR1MwdgyDiT8FXCWPqUdgMydApU2Y5AL9V4nlCM2rY0jmeN5&#10;ywGGNJPWaf87zDJcamfzDmPQjMQsFCadCFAgLVQQAfwMm+RJItSxpgMe4HidjTJ5d+VAznH1hkA1&#10;ZF3x4DVS4Jzwe7ItKE5XfYCa/3lCw1L9Sh/J3Pmx4WiXjQFE8oUSZEzPHl7cSco951+FEfQFmLxx&#10;YEF50OPgfRoURe/ej/KVBNdwPM37IQiH79PgB5m07dHqxsAdGPpP+pDGR5zNx7Waz5O2O4fv2Xg0&#10;B9MGNm3O79IbB413g64G1/gvlwO5/kzTTO2lJb2Jzg0pllSZwLMWoDnlWgYP0d5ScD11KB6/iwoA&#10;LcTpOwfNtnQovicZhkBlb/o+pS+kvU+xsd9O4DdeJCN/aZ4MoLRuLZof8Nfuj4rjD5PX8qxUCvZj&#10;BZqAlqYWSIbXXHZrgRJMaFBagJBldJYvKLCAjfKqjd1g7iWdlRXotyyVNOytB5NTs2VT03nna5at&#10;32IAhVC/1O4c1Nqt95Gd6VsNIv9cuub5G43MKX/qWWcn5Mj4LWFqEIXsEDtBCM6B6v46p2k3DEuY&#10;P0mmMfAiYrCZ84ayLZtn6aFHLAtCA0Vvt4RGgUKKc90XSPVtyu8AZCZcYQUd1oAZK6ywwgorrLDC&#10;ChPh9/7+G4HHPK7deqY73Du8+dDp3XvH1/au7283B7fvdf7WwdZfP9lzPIjGOaO9wgMCfju+9nD7&#10;nd+/cvXUbzfOP/XJo73Pf+rqHQD+T/2Zpw//9ve/b/Phmz998uF/80e6T37srd2tl97lTk7e0nXd&#10;62h7zrlTOLcZ4mV47/snFcnLL37rnxhiCOu3fJBlFIm46BQnXeQQMqTGFS39rMgx42ILQ5tovRL6&#10;EF9/SEZZS9SE+bWY84yVyWPCaJgJmSDl+t/avJo6FUlzbmVskxzJ+8yUHbhdlV6iaQ66FtBq3gvz&#10;I6bzy0MgXQOcdtZg7hzG2+EXKawIM0Jq9DP/Symxf+vxc2ATHPYqSaQlKEgXURaXScMHk08xDS61&#10;jQvLWKpL65vBontSxojlrUd6xUTzLHl1ETpU+I1mB3C8DQ5GPAuU163h+p0aBCGmU3UFuq5n7hBc&#10;o4dJH9D3ci7HJP6Iy4mtlVYO6KX1cg6OAZp4SI40Cl80cSDX1kqTPZAzhbQP8gtJrv8DMoPRC0rj&#10;OdV4qJGeIAXLKD2g5cEyxgxkdRw27eSPOBhCswRp6zlivyVdOY3WUGXHpB3+MKCFrMrGxGS3dC5b&#10;yHmvHCxjSC+QKvku8uU5BcsARvrx4ALnQOcBEYw8xQ/Gnn0fGDfjW9YEr5K0zQ8bWj8LAjuT1AJW&#10;jGVckf/gxryML0l/aZt6v0m5Ye++MKA5ety3gTL4WglpYGnS72wDQcb33KYsdSF1U+tK6W6sp2Vo&#10;Or02ZzUkasjU2l9hhYsIXCZQoHugtjCl8jxvx7U4HvZ0dGpN1cQXhyi/uG4hjV3SP6Z0dA66wlmA&#10;63m7BM+geRckeIYjvLRL4AwxoAXXmUB2BJI+6vouc0Sr9SsFdmwPEt+DfBd4vlSFQmKKCOPh68sp&#10;DS20Zjivc96V7BszoeeZPtgFQEfp4klvpAQ9V4J89rin1PMJT07TVnzS3lhg4Pv4nMEBm6HxzWYs&#10;E7M3fT5c/13vMMeqYIdNOMF7M65QtxRH1uKEnpK/lBqc/sW7jml4ZfMgFfDkfCWQjtu7bICvU2WN&#10;RhmG8cw5BM0ACFkivTwpiPF7ITrDmczkLq8X2gp4WUobyZ7o4ZHYb+J2S2w8YiCDevANQ8THr7tN&#10;y7Tmk3Yon7Bgxo7JvWFevdhOhvpukOg6PqapmmAIdhF+ostkSbabUXvvID8dXDbfYW9IEgYMPOk7&#10;BNhw8IDv+iLbbZ+/DYttSA+f6OAxBObomOCgonz4Ji6lsC+4kfPodziXBn1xLm/nDPuoZp/n60ny&#10;U+xxTHlFasPOITN0MlGHPlsnSjqhtnQsSUQ318PAC8xHs+SUa31OkASWpFKKdABLBKloAI3pEPcX&#10;wYlxDK6cVBj1xF7pyBwfE71mqDMPKvwm3ZUX69MCBvzKzwCGTqYAlau5kIqyRxu/g5CYtmA2frF5&#10;i7VaENB0g+fsMXwGnaCZ7JZktaWsKo2d8j6QL49SfQvlVTr/Go5dC3YS54+yBqHD+KRdDqZgYicp&#10;zftsKK3ZWrYmCIz25ibv5Ardcd2N27sGoGfvUoC0ecgoYzdf59lGO34O2aOMC7zccE60/cWApTwf&#10;99BBzZYizbG5Pq7JtvmNQ50vVY/BeCDJT4qs8gxoGChEDdBWRbtIlFrlFR5QWANmrLDCCiussMIK&#10;K+wCjzncBvB1P/AR3D5wJ/vb0+fv7p9cdd3etaubg82tg5POoQ+UcetgG4NonDfaKzx4EAJouP0r&#10;3u3Du73Ou9u3D7b/5PFX+MP9bvvaP/Xijb/0l//V8VfhZ4//wfu/evO5z34tXnjuPf74+B3w3Wu9&#10;x344XDqH7XARufHewTlP/mQAiNGV3Q4GsHBkUQ0N85dXzYFeO6SPf1Gl4aOCkhPdbODzwowoweCW&#10;VQsGNn4bSNuZixobs7HjgORQHtKDM4fEygmKGOeftDAbt+YPP0ueokDZNl60qV6CeRfWaLJ2k4si&#10;ihcq94YGFyiAPvemPCFNbrghUrJd7ZLQcO4bBUsZGoLO2IU5dKzc5HZ3xI5d4qQXdS5jP/5oT7sM&#10;YoOYiaQyF80culm6Z9mS+NW84K3XabO9OTaG4notZI15nFjZiwgDNBVahDwD4HJHkt21B62LBLoC&#10;Unq0Cgwx5QUvXxuUFbzQBm+/BU2kdEMoBcCbHFjF1S9TmwVXAfL1ZEojruRkTDF+ev//s/euv7Yt&#10;V53Yb6x99t7ndfE7BmI3xtgBjIV5XGNw85AbCQR0K1FLdEeKmpAv/hAJKUgoifLp/gGR+EBarRgp&#10;QWopSiCdJgl0q60GG9pt2m272zg2L7sBv8Cve+37OPecvfdas/JhVtUcNWqMmnOtWTX32ufOn84+&#10;a66qmvUcNWrUqBpj9R3D2YZqhNJgD5BVewn5gGWZyTu6swx5qUb9lV9C+s4SzjI0JwNLOB+Q1u+c&#10;N/FwbS0PNi/Zmb7CpyZZLFRAyVnGAgbtmuMK/WIPqUsBkHdVEAs0+pPOMvhnM2iXSqwL4IsYRTI9&#10;SPLMw0ScFLFIvKa8cuBLy4HtKbR9hTTKdIy4LAMhkB4ebJj67ykPDfmXyg0Xf4/SUYZFv9JIMoQ1&#10;W/tbw9pnADnt8u9yTyL5OQ3JuKixTxFTi8rek/NSkWFNmrPCtYpba9hNGv8VKw6FXPsAfR2W6afC&#10;mrdyrTWqw5diazm29DGjRe5b2FhBhXYdM/iaZ8l9Y86njsxxRpSvJzqwCN97mSvE5zJUII3MoYaD&#10;N5RFzLNUrnUWtgzkGi/nu1wXxdiOvRKftXJKk3eBOSNpXeo3Dtmns3Ry5wB4ugjPvCpOhvBeSo24&#10;uWqx71p/LkEAHIUPn8nGjwN3duEjT3yJmjzs9wjBqCmrMPo4eTydjaCTsSKdcbk/6TvycwhuOkUY&#10;Y6WtcDxy6t6l75f8rKd8/jMPiQNDUG5s1KjcspDOwinwvuEzDxMBSXbiZVGc1axR1RMnb7EnbsF6&#10;VUe+yHU6PK6Uj+UsoLbOcmxY5iB/3w+ac4x8KP2UtIT8cxaM/b3FI1yoq+vpPh8fwf+IEicYyZLo&#10;JH0I9kp9yuAaKTpZ2mxYvUh/mZ91hT+IT9f1zjNc1zu66HZw/ju5nsbg3FB/5/p0rKjQFdyZkwvl&#10;knTqBJBY+5L+LayvY2eG/JfLVd8JjK9b50nVf3CkqaMIQy4Ln7Fc5LRB/EFGaPkeCO2ssfp5B2lC&#10;ho8Kg58mByCaZ/Vlw37gcRWgGZNPlQMoyOYulSHqo0BvGfNjiENgJapES02N51O+AyDnOSUy9G8s&#10;Ol9rO42Q9ZcL+8jwNjWsBvL28vD5mcNcnKTTDLUfCn1XYehb3guJDn0s+TXTh4guEbyo+h7HGvfq&#10;NM+fA99TBFyA7X2KRFGxbgyVHQSpeyFDBxbGeszJyiw0lUkK46TKYnzDRUjHG8joZQ5ktSotG31W&#10;gjeXdCJBZvPpQMP7Mp8mzpBqIrv/EspkHcsvfFjp0wpXqJggtIo0bjmxGc7/BU1HEibWNI3eKxHj&#10;iscKq8OMFStWrFixYsWKA/DR9zwJAHjdL34QL77w8OEzX3/68k3f+DfuuatbZ/cBPDjdOWBwnBGe&#10;r6/GK1YAdKtzt564s3XbDZ09eP7k0fve/4S7tSH69iefvvd3/4v3b67wvhc++Dsv3330Q0/Sg2d/&#10;CBePfhLd7judcydAv1klws4r2wj9QSVR/7M1fZKA2gaqpnFqhbyhK0cSIxJhDJUpYWJ1Fvo11moK&#10;VSvclaOLqHSAsk/4PvBKFM0QZPhkybNzBZ1WgErk2MqQDcgVl2NGZ5kuSVOuLzHP6/WFNKRNDk8s&#10;3Vly9hAOi5jisYbBnjwgrG4kJusoD1QEhD5R/ipNk0ND+b2JoxBrgEUy7dXGytUxRz7J2RbxeAzL&#10;cvYeo+25uBanJhkhpsml3juGC14Vwqqc0hRodal+KJFzDLPaW5F+LSdHFfvCcoLAjYX5eQnHcHYy&#10;lkclLOFQxgETGjzQxwYZ+ej5SnmgVn1Zn2gG5xUvBmmG5QCGZ3FPYFwEUmSFFvxfrvtN5EDJNBSi&#10;iF/9HiDSAe8gi5AaHUBqspEMr4h8jOc5y0gdEuTOMpqhJE/Wpi2HlB9pcrI8zJakCOSkZd1cL03a&#10;am1yeb9Zl5xaFM/oRnMAlPA3pesBvau0NTDkpznoaNvIQh+H7437WVQIOTFCCWN0DAiaNcIyuWzK&#10;S9cAh6jb0gwuMx7nn/m8ltMegh5jUUm6VCfDyyqVe5ROMoCcjvlnSMvRUvfTBNYehX/XniHSyXcH&#10;WU3NQp1TE4ooFKUXKBNrhcrKTamAls9NGfMVK5aCNfm1vYf2ToCcr6rCqPyexuY0FjZWbKnImH6s&#10;sFJBPC1Bb/cNgJSzxxxnWHvDI4A0cNdkGy2cO87gsn0fh4Q0+HarTwCA7HKloUCsixvKXY5U+Fro&#10;oE8cng4IhnaqqC5fifGyHK1sSy5vBMW4NeNOU+mY54Ppsz0rJxhIE/WG19QbTfesyTu/2AQa9fvI&#10;KN8T3Eh9iT1Y+o9gOC3VkH2bemPwMQmyKP6F9ij9n0lkhOPaY3hEIx9jXtc794GaT/NyI7RJLues&#10;T+nYZ2ARTP8R6Dk3mnRpQpanY3mrOuOJiPYrrNhW0PQ3mm6npOMpOd+of/4rx8kHs/E8hKz0sWP0&#10;ytoinSBkdqUur+OSS2SUI5RxkRyq59Wa7Mc4o/M83rn4Tj9f0txlaY79HyOy6gyyWJyxRGLOKJMn&#10;ONRw8J8O6Lq+Ts6BvLMN5/owdLs+rusGfu64kyfn15KhIklPcZmxgMExh1/3/PlI/C54QXLG5Nva&#10;XO+/iK60tLJ6aKw5YakyQWlvMwNNDZKRM3/JLLQ7RXy+UKkvG/UDUHVvpN2JzOMEv2R7GAKSd7S8&#10;53fFCL1qJJiQ6ChBz6yes2m1AkpG5Nzhj143hMUEaDlfmzqNgC20afNUDHXTM1ogH+/a5wCWoMrb&#10;Hctm3zmJW303d/wbt91aa3sDa7E/ABKxJsqFCm+rMv0XPf8R81e7N5TsfRrSfEZzddstpdekMP9V&#10;c37S/E5G43sr5kI7XBDNN1hg6dLKotoa15qcRuQPDmm7IWkl7hlqtNsa3xq0bikewthbSoaEZxsL&#10;3qx6oelYJ0Vlc3iMp1mVa8FvV9x0rA4zVqxYsWLFihUrZuDzv/xO4Gd/Ha+8/7LdC4+65+7fftn5&#10;o+3Du3c221svXnTuwenOcacZK1YcE07u3tu57YY2Tz99+uh97z8DgNO733B1/xf+h3/54qvw3t1v&#10;/u7/hD/+929yT3/pb7mry3e53e674dx5OH0kol1/t4dOgpahVwOwHXkthaplkNkQJcUZ907K3wio&#10;5o1Wa3d4rgJNkSAP/JyhYONKCv5+5UMk3u4K4255iI4KNH1IB50jKl8UKaEmrfOTgayc5HRoGNLk&#10;XdgHLy2M1iobjlpjFsPluEsdotV3tW7NWO2sNtdHlIXWEIqDw5Jjodlo6ohB5pGdiuY0kLA0K0Gt&#10;tvsPxWhMu3igNoWlTbKuZVRWchRRBdrFBBnHHtUlSXRQwrMq8qhFnIYU+mGEnPM8SAmrAIsGKh96&#10;F2ONIY+f4rJaUs0W/Kul8wNtHdcug5TIBxAdREoeN6hPPErru7PmTZpBRityH1BV7is5yQIq73Hk&#10;RQgtbz72LB2nOZLvNuQtgE0jzZyKsCIUGtCcZWTvsYt+Y456mjpfWdJZBofkKUDKV7SlSZIQz4fz&#10;u1Z8KmuTy/utIe/Kime0YTnLCDyNO3mUhnOyq7R8eX5aXLtGKn15DboeViHkPJJYHJAQqjOieVjy&#10;LHlvssG0y2k9DgFiD1FylBG+R0cZQg5LRBSFHsMziTLlc6lc6RTr2lC68Gzp8GSYRv9HiRLN8jD5&#10;PVskRF5g8sWEV/mzlc4opg9XAwuZaN95uPZeqQJavitWrCjDmnthno3NX41/hfDSeyFI2UdKsWGs&#10;WKvILF7ut8YKkoWUeG5D2bkW+JqoyeNAunbKdXchWX0K+BlDyXEGoMg5jrJtVPId6ZaJpwtGqrLc&#10;UpncecZyJCIXdU32FQI1iXpqqg2ejQNypxnafLDm2US4wcHEaA5SPgxZUO8U4iCjCjZvXOAfxHgW&#10;bZAYCm+IpREOO4j3SVoXq7dopM6xp5M9qZ4m9EMwdE+snwPNsrc18XHIdOAHpPGNI+EVEmHrmDgR&#10;IIp9qP6Qh9RPzWxSyotI5VEtyh2gTXLBoDg7CHoP+d3zRNNpBsA2rnkSjknqJ2cnaaW+snSMh+gf&#10;NWPb63CakdmCTYCcN0lR/HxV6NSk04xQB0DUY8H10erzKeNgnmUEhxaM35GSZ99MJSwROphsBvTO&#10;LTDMVkc+zIHVgC1JMR2B6MR/O+ljssXB5c/Or0+7Dug6wHWDow3vVANd1yftuj5t1zvfiDXKuo/i&#10;/7FEoijLZTuJwG+I9Q1vm8we08bvIGgOEqrepeCyE9LnkuCTyGDivZoC55iurUpfBCJw+aBzGVq8&#10;om/BFuyHWOT8PghOfJIwQxaIvJjxUBfygO5wvs7dFU3WD/Bhclz4q+MEPbN6bccIGNa4WOQUnpPR&#10;Z5pDVTpt7TygZGAM5GPO2BNR7lArvl6Db7cef9l2l01Avf0k0mvvz56avu2NHBuN0b1FFgNLz/kb&#10;gDp8qYXThLQA5OuKDx82j4qQzImi8brUYMytu/tx/hr3Nrhzpn1l7Mm4rnkeBFO1bD6PNYZQCYXl&#10;d1a2SbuHApI7OMp9nUUcpFg66dkN93lYh+58rOVch//eEq3mtpAtY9aRH1s8DVAEO1TlaSseK6wO&#10;M1asWLFixYoVK+biN/4engHwpl/4FJ77szsXX/4Xb7p87S99/O6t7uq2W51lrDhS0K3OuW3/EzGb&#10;89PObc8phL34gfd/AwCcf8OrL3b/6T/42MmP/0d/0P1vH/2Hl//uX73RffnL78TFiz8Nt/sO13Wv&#10;GjIkR4Qd9bvhTTg+raLtbmiQKRVguTJVV5aW8gg5zYbVtqaXeZjiRY0OygWrDg3rVsnY1FaY0qBO&#10;DmcJI0VWP+geMw6cA8tAto8c1xslSk5C1UMToG3bURor9l3rg6jkNZRwLW7NNL3sG+avOLXnQVyp&#10;TRaP4/nNRKmNTRwQjLQ/KV97X8t7XvXGDnGSKGX6aUZmjs/vuVjE8F3rfNa/squ1wxcY87QVn9Iu&#10;8c/GxH4okLPd2MqXHBobuI4ZnAPyV6tYdYymNjNWbyirDmUU1nFpkA4Y9FE6VAKq0Qdgt7vBL0oU&#10;HRPEi1h51/HLr/xycdKMFjRjXZhotu6HT4NpOCf4ipDvkvWkyHwqVjvwvJbrzoCc32yGqjD+Ky/3&#10;Wb+0ldINZeVUh3ZQHRvQps/U2+ScL/EJJkkldC8PD3lKHrXUbfUjcZbB+ZrtLGPonvGuz/Pl+Un+&#10;2a6BylwG8j5fzHhJ42VgnxlxqkHxU2WTPN8pL/H4BcB4Wn7ReeBz4bsjF+VMi+5AKW2GcN4VlhHW&#10;WLlH4SgD0OlX0uyYYd6RGejp0JQDAbL+/Ls2GUQ6njV/ZUr2Mn2hmMMKK4WPFTyW54oVK+ZDrteA&#10;vp7KNDzt2PwO70qZQCleygZasVqRMn1W1AS5pAitQg3l6JrYR+fGDTB4+iNYZ4OxJXkZUjqwGHuO&#10;ZCC3R+E5lJPtC2ggV8Pg3Sx/0W7j66gmO0ha5+M8BJWzkcKBVY4xRzwtadO8z4biW7FaDlrKIhx3&#10;asHzDmNJm+ETzju+YO2L9QjpQxU2KCFtU09Ug+F0Z6afwlH8rjWV9SmX8YcfpehLIGV/4mOKbUkr&#10;KviB5AlH5GAnwGGYy5qaBYphap9GDz+kAqWzqWbl5qWJT/nM6yVURcj7seg0g4WNHZsXIevh9Lq1&#10;gOXcQqaZglI+rZxmJOXT4f1WGjvNIG6oxuA0Q5uDIW+f1SLQ+rjkvMQalylOUnQjsp57h/4YFgrO&#10;V4ev+vrrwN5IcgYRyDmk08uFf8pKTcP4+E9sTvx61ScaqtPnDe0P3slGcLSxCw43dr5sF9918R3H&#10;6q21yPOYpFcx9B+jPR47G1LXFMKaOc3gYKMUaMEUDHigRKU9ieYwRMbNLmNkDQntkP0ACLpp3A9S&#10;3qko4/C9jLwzORitinXThfih29S8qy2Skl6F1FoS+3sGgxGCnlm9BcYI+lrnE/gykZOk2n7+foV+&#10;aOw4IamzIev1cT4ppwUX1peWcg/pba/JqzUhZrj4UBhaRZBN4udWT7SZh8/NGiPOTvw6lelR4qeQ&#10;mcX+tAqa0bzsU8nzjPxH21Zh0Fs7yAGXf/W7QDEd37NCcSxXc64XnSjMzjyfr4Wk4BtUc3306Wbz&#10;d+TkGOsxF2nm1vm1TKo5SKnuPMPi6zX4hzXG2nDmFWMJao91O34+yo9NYXJSp6xYEbE6zFixYsWK&#10;FStWrKiET//KmwE43Hvnl9zp504fvOk7n7n47F89cW+zOT3bXHQuOM54AcDd663qihUJguOM8Hly&#10;997ObTfUXVxt8Oefvn31J39y9+TOvd3d/+y/+cTmNfj/ts/iV7f/9D1v3H7xMz/qLh7+IK6ufgyu&#10;e5UDbgEEctQRoeO7Y+ccEVW2cGloRB+VJoTsACiEW842fHQdNDMSs4ZCKnREuxMlj3GyUEOR2shx&#10;gmVUPihbmL6FnamE75bStLoy1TK4mIMx5TiPVofVONmsNa0btn3MMU5GtpYuMWbIT1VmV68pzfuM&#10;YM/3Qv5hDog0TQ4L5feqhycjSlRr/OOnfL8Srwu1KFwydGx+aVMw8CfLEVC1g70FDN99hsgrrBzq&#10;quMlOqiFgW1LHp1gpB+Kr8j1WBJ0jeoJeaTBpaySZ3/NYJhfihyW9HIezZxdWQdls8oAhhM+Ue/k&#10;ZjD2G/oW8wQYp5GKGKMTIG1m8m5cBsrOWaoa6UqDnqYG+WNEwcuG75DQUW6gO5L5hLz5Z81qt+cx&#10;SXHZ+G/Yno4dpscp6OKndpFGOssoXV6v0wAxtxbos4GM2OTSrDu4nCXXcMmf1ItsjXhU1p4JfdgQ&#10;Gr/R9QypMQcw1vW6Ew6rzHYNZDRYMmpc3FmGfE4IcohTguJ36K+Ml+GU54XgMFwUE4aU4VNegHZi&#10;PkuaC2F9elYUT4dymX36vNyjc5RhXXCVhngSR2KQV4Y1H4CURmVbZHvlZBnJet/sZR7EE8qXS+0o&#10;hZUKlUxgxYoV1wvJQEqbYGu+WwLqyDuSr43xN624UlExrdZGqxBtzzZWkSOElMVLxiVW3Cx8AH8A&#10;ACAASURBVJEYxPN9o5SBMseLzKBnkNd02Ysc28aHcP8uyHaQweuV1AVLO86Q66pGk4ouQ8reQD6n&#10;RF9wWvC7KjY75EY15DnsUabMlpifN6B1IQ/yfRqeQewZfqxYeQf2PwUdjuOZlPexeW8H2XsDUDf0&#10;X+w1+12Zb9yDupwWtbOQKb8Iuxck/9B0JEfCI8Z9Oli/5q6EH9AcmQfnSS3LnQXK+42ASPJJeDxA&#10;yyP52Zulbi/BsjGc+v5ccH2P5vRi6l7aeq+lvsi0zwzfR4oN6592ZYH3/ZR2jc/B5Uh8zAmKlU6L&#10;KyF16BDWLTfw73hWAFXGlf0zjCNz+pWUFx6UmjlfLnmnF7HIfl2T0kL/imN0w3qKeicbQ8GDXMV7&#10;iJfdO9RwQNeBXNeHdR3gdoOjjeBso+uG8n39XCKHDn1LidwxDc65tP56onwtk+2dDcc+pUzB5BWN&#10;POMrJT1RpX1Ic8NchbnHsknvg6x5C/RD47OLoiGjU+RJbY225L4qXVBgVpyfaSD+0K4PzTGqeJ/C&#10;Cg9OT/R68QcnIirRJ2C3v6YcrgkFqUCgvDN93T0Y2r6jJp+yBCmNR/G+CIu1xeNqnMU2brs1XlHG&#10;MZrnwlrt0r3OkADzSb+1A4VE8SHXQhE06mjh5qxHxTEP81m5c9nkXkZWCUM2qzHuJCdy2NdCJQFW&#10;eCFBDTkMOfnUIiUc1iz5ozYytyr725by5xhPlvdlYnKt4yvL3I34+ejay8eaPyeb9NHJsGLF6jBj&#10;xYoVK1asWLGiLggPPgi8/an34dnnz7bnZ5fPPnz+4vb2Fed372xvnzzsrrr7ADr0jjPuX3SuO99U&#10;2J2sWFEPwXEGANDJubv1xOnWbUGXn/g390P4+dt/6nMv/6nX/+rXf+8r/5g+8ruvvfrsn7wdLzz7&#10;49hun3Q796bk4JRoS/0Jn/8ZHHAHGkBph24ZITaAZkTPlaOWF9pgDMXzaYbqilRFaeJQUMTAeK8U&#10;vgdKl5VqKFu02xNAHFPLoDK+L2mEhVdHTcVanGlK4/iBR3hMFE3sPbVzjrztsMcnjiWfDpS8mLY/&#10;y/j4ab588E55MtJfkUbEPKwKNAOkqhcbNOL2sLonCRtNcHC1Mn4iLxty8iPt7NN2BFTVyMwyEquT&#10;OfTJ55+taDlHx3jcrCoa8khVfjXSDzJZRs6l+V6pH4AyDTTi27qMNgy5ZlNt/VqAlv+8yho0UHMN&#10;t24hpg1mddLqaeQR4m5Sn2BYg4q/COGg8EzWFSKf9LJo5XUOyHnGtTjLwPCZlO3Ds7poh4wWn6lR&#10;7Vb9YRSX0RFbTznPEGurZhyg5dXU+QqQ9hewAF2hzJOAlC9pZCjXcCj58Xym3pY/uD3X0Ie8eIU+&#10;5HqlOcuQ3cSftUshUo5f3FmG7F8Zx8PbVgi5fMX5HZAQqRPRJJJoz2oZ1ktLtNkj0olumCadVgz8&#10;rq+vasyyGWgxYwGx0JR/8rKsMsMe/SicZWh7INUAw6VhR2KAV0Zp7wHk9CnninxvkL9y3cbErLXs&#10;lSL6MK3+Vv20DPct0MprxYoVxwUSn4C+p5HprbAp7zCeX9pGafEimyRd1gQpU4RPjcHKAkYzx9GB&#10;ORRQnWdo66wl018juFzDL/ADgywUwMMTXW+MT2UuTgK5usg7YlDKTIwHpBwWhbuKnWDCmjByHQ6y&#10;uUP4RXenvW5lz/UbTkrpFm9I33XB8QX4J/8DQJu+mkTJTisY5VilpFXvkFRyImIXUCACuwTrbYr8&#10;hNA7zeDf9+MTg6GS7hxD2x9Ihw2zzjY0vnGETjMSOmbPudold1JhfULmOVIBgvKDIcCg65pa7tLd&#10;SLKPEH29ACGcGPmKxFk79lRDOWWnsIAKS0NYX+boH61z3yY6TW3skD6PdeGUo5LJ7SLKrsRkureR&#10;+tTC1HEYPTubAJ5neJM/WUbmrtAZB7ECGlbj5JknEfoWAlLnEs7X2Qlzq7FzbCIQnfS311j5oQ7O&#10;eedRoZccmPOMHbDtQNyZhnP9O513wuGcf5dlqrXQt2nUWYZPmw1BC0cRAKTElOt90qA0zJLxeH5z&#10;q6ms8QG113eNWcntmOy2pfphIaN0zbA83q8D48FAbGbQKWtyRnx/tgyhyfKcOBW6lc9Fgq6A0hhV&#10;GCspBwD5OqfSKZeRsj6rCO3eVwsZ3JqnSZpQp/55inOqeXUSvCkpoEIfKPLtkD8mDKdIkAlnc+rW&#10;tu0leQlIuwI0kHoki5Z8qeTcqgr4uPHnQNiKoA0IQa3RfAearcvpXJWyKzL9WkzJ7nBod4uaOFGI&#10;hdfgc8Y4qRcFGN9Tx9tYHytWqyb4Xj0UxnVEUS6h4Vn7QdSq+9mGNiujPHl0E2at5XPHumWbe0x2&#10;YJStdyP8cMUKj9VhxooVK1asWLFiRQO8/6l3AQDe8PPvwwsvf+2jr77sOy/f8uVP3n1x293uzjf0&#10;4kXn7gPozje0WZ1mrDhyBAcam7PTjm51zm03dPHcF866f/yZ2zi71Z2++Xu/evp3/v5vnv/H+CfP&#10;/upvfFP3ub/4Djz71Z90V5fvRNf9J865s5AXEXUAOiLaOIDIOQIVrg9YCqQKiiVLIRKVZJYyRVGQ&#10;VjeGMhWGLViFUIZJ5XB2y4CnJ5HP3KrIjq1zUASAHc45RVmaX1izDCqHNxoYGbXyLi+V4WmkrSuK&#10;h0YiUnZODTT0rA8M40djNJvpiMWBQqZ8m4mWNN9nqHw3Doc5oj5dp/HqThiyAqoRFsrErQSrh+Qy&#10;QSGPfWonLublinxKzrXSd/v6aZ7SY941xqn5GAH2oQyJ+SiSxLjGPKp0caH6fC30A5SoJGxkvtcA&#10;b28jo2LtAmB6gGmPKym8K3dyVhElRyq1YB1shzhrnsjzMH5omrSh8louD80aXUCXMtkYnViXZ2tc&#10;MJ2ExfgIoBOEtv6Lw9JkPoekcg3MBKWK1Vb6SPteEakDgY1CRygfsrOLFilN5nk9ls4ysng2uSSZ&#10;bHgeYOuawuP2slKY055r6ENevEIfugOf3FmGZlDQi0S58x+dR1aU580GFuY0f17UUYbkXQkxps8Z&#10;rYpk4Xt8LpXB4yvuJafCIdtvAIj7B81YLawBmgFKqD5nBeE5Lh1cFBD7FctRhrYuXxv2dZTReL2q&#10;D0nEAbLe/LucK1JGKGQ7NWsr+yS93BjuU9BBBa5YseLGQ67JQL4uy3ieRkK+kwkF+4sBsiiLtWX7&#10;tCkFlDLXZJcjhOU8g8dJAxwr7hoRnGcAuvylOTUDhn2DlLviM9ItfrpX2L/M5Q3ghUyROMbg8yrs&#10;c+RbLp8zynaV5xEMTgEAGz8PNj5XoiEspg9Z0iRaSmajC2OoI5l9rDxJ6y5G5wyEeIm0757D4ieE&#10;6MDjQD4hz9k1pxkWZp9tjOlrj8BphqkOQa5+0ZxmxKYY4UWwPWJfF91ZiTaGXDd23U4zhnr4PhRO&#10;MwD0V1CEnsn5z+QcjuU11haptsqKqNnOArguSYYdmpflnLq204z4yPVaE1WBFplr701qV3BCwMvf&#10;oz41YdWXf4Z4Td83dYySdSML42vREBT7CEPfLKLClfJdqBvYOmMVzNbQ+J5fUAkuvZrieJ/7IH43&#10;igC32XhRvA+L7NC53omHc4DrnWfAOVC3g+t2vYONzjvT2O36Srjhz8k7MsJ5h/ldygnVxqC09of1&#10;03iVWLosj8NlCr0sEnRRe11nhJ9FMYZfVDE17ofWBvlAee2HbwmXZwRfcF42Le13ZtbQfxp7fB4t&#10;EQVsi6Abj1FjGTTyRquJVIoEqrUf0PugCo2OzNMQr5GHg5cBCg5Hao9/VT5FeruBdEEw2p5NXiuv&#10;g6vXru2avBTAHcVoTSM/753Bl6rsQ5vyZZm3WE+0u0SJoLYgv6s85paDG58gaVrmpNN4v87+RhTe&#10;8r6YXGQBfXPEZVh7AWiDGqSk3MkJ4SBbjpB3JEbp5lCoDnEqNNziyXw942Hm3Jay0VwYdFTD8Zcx&#10;1sOPa7i0X4YEyrpVcZ+x4rHC6jBjxYoVK1asWLGiIf7y194FPOXwmgdf7p4/OXvhm7aPLp4+oXt3&#10;Nqdn3enObS66KLmvjjNW3CTQybnb3jnfEYCr5756q/vwF8/chzZ0+41vexY//bO/D+D3u098/PbF&#10;H/zz78fXn/2B7urR38Ru+wPOuTsIV4+IdskNH+fIkfIbKPKieiXlkqX4mqRoMwKqeyXNjOnnZ21D&#10;KFHVWx5SsdBA2dDIkFAqzFLlKPqz6RDNigpNtg5FqhvAlYwyDsWYMbkc0piOh7s8n9q3Hxq03Roz&#10;YBh3KOOeHBKpGVO9pjc3ntXGKRJ2cQo3p/vFjIclmEJZKyaGWx1Up27WZYBwCccySht0v+n7i15Q&#10;rDZGpXXFWAf5K4FPteRRWR0aHHJN7YfCdJ6YYEYVC21e4HJxyWh46ll+VSNhKZO2MLJWh1NpMCcX&#10;bR0f7bQGY9fQ8NxyqsIKN5vMkpj5VL8ErMr0om+qQeMlgp/wOOd8EkqTJEKSdajeQP63nGU04DGp&#10;k4LpzjIyQ4HsItUGkiabGIBLo+xmNOXhkPMei59I0rmpzjIaYsxZxhCe87OAfDiMX1NSaLtt45R1&#10;Ecj7e3FnGfI5IcYhTrI8npxnkay7U8tYGM7vKwgJH9McV4R4J+Zxdu+KBjrk4fEZqdFVyTkH/34U&#10;jjJK9BqgGmosSc+Hwtpr8O/as+QZYmKUspVzaGrWMt1o3Uv11woaLXDFihUvCWh8pcRbAiRPKu2P&#10;WNp92JhWpMWuYhFyzzdl32Zl3FAGrwEps5fOEbS4I1izg3EnkO45OXi81PfKO9NBRgtDqslooLQc&#10;yzAklAkwuW5Od/n+1jQSObgcFvY0MaM86/haKqsRhV+g3Ph9ic87PHsjV0fYixZiyol7RW3aU6hv&#10;pEPH7rb7VIYuhJw1N7PNiVKDKdCEOGsTtGfOQo9ihZcclh4MS7fUWOc0BU4Mlzy2lWoYy2lG5uhi&#10;wrwtGarK/VnJ8YnGo5YE7x/LhsgRgTvNCL/jwnale9sKWmmuoQuqQuqkWjoC1vpb6r4sSYy/P2Xs&#10;tPaU6iN1HqHcpcZWq+/YWBw6RqmTDN4vPozLF5TypSSf1h3E+LUjEleYCnqlsIZqefp8hqXOyyxu&#10;6A9i8kiyEjoMlBTFTS9rYIPYd2GdB0sIwHUd4LroRIP8d8cda/hnF+oW8kjEfIplxy1BqRvh5YnR&#10;Nc/asAh5QIoGSXRJ8qtELHId5zJarbVdMhbJdJzRD0MGMkDENUDt81h5Hsb6ZJAFePmITY7rYk3Z&#10;Tq+l+C4GZe+iD5d77SzFuFSWPzVH7GS1P2uepNPK7W981lYUzIC0efIZQ99l2dZqf1M+JcZOE6ZE&#10;e5OhbTov0bTt1llnnANcNlT40phB/ixYZ8xV5ry26Ipoc1iNd5J8Z6C0LldAKh8DiP87c88KpLKi&#10;ySfnVczLy23abW50+KYlboplesnbQ1jFdsvvNUgpG0v9RxlCuUF/Ge/yqBWrBGuMq/AOjW84zrhy&#10;Pt8XjurtTOpgZF3jTr9oc6ZfMvRWYiNXqOSKFavDjBUrVqxYsWLFivZ4ivAVAN//7o/gxVO6unXh&#10;vv5id3UXF7h7Z3O6OemuuuAsgzvQWJ1nrDh20FXn3OmGcPsOTq663fZ8Q+7hM6fuw79/BgAbd6s7&#10;/7n/7oP3X4/fe+F3P/6Prj7+B6/fffnzP+wevfijbnv1pOvcNyb5EV0RcAK2i+XnrzFhJeVpydDO&#10;OuyR72d9UlOJGDOte6jlC4HXpkA/HZDJg2KH10FTvjRChbZblw/7cPTnusoh/1izmox5zLxG3iEv&#10;3ziuHNUOcrNDE61TwBPMrF/DtsM+4GIJdPJN+kHpgxq3P0rzuqkjAv9sRVtVQpuLUUMBLXhdgbhd&#10;ObqcV43x9x/iYmEszdJ1I9WTW5eqmxziWoZjB6PUn+IiA4kkMUx0UHb6WQlNHbvs2Q/Qko/M9xqQ&#10;lziq08MU+WxkXlA5j+oOrg6Jm4p4jskanN0ApZwuNNqwbnvWvMloORAJaEQjHMNYk0knvOsWc4YW&#10;MxZ90/RSvkO8nCkPCWPnQPBRJhcW+VKldTBWVemDhZxlWM5SgHTvYDnL4F2gOctoJjst4bAnKQ+C&#10;92AaTwJ7lmfVGkPX8muBKc4yGhrLTHGWAeS/bjm1m8adcDSEdenz2p1lSGFSykl8jRSvGslzGYwn&#10;4JnIlxZot9hnyGceFr7zX9WVIkPQl0gxgt/B0srjZZllUmX57FBI2gVS+uXpQpik8aODJOIQBhEm&#10;v8s0gtFIHRJPLrOVJD+Stc77xwop1b9UmJXPimvBERiwL4qXWnuPGpJPAjaD4+k0fcsYr+LrxkhR&#10;mjwii8h4bNifTMl8LGOt8COCZfDO4621/RqN4zkGI47cWYV0KBDC+wApc6WyGQhA58vIZLrgSEJ3&#10;kKGVmeidCbHvSrMkbShriwv75AnwtOwShxc+PIxjeMYmmQ+Ol+vIrGPfFS6+w40mtHomM4Kw9741&#10;SZWc/7K8oq5GoW1VD6ttwEv6nCk1tN53Spopuea0PuYYo7pDPW2/b30uhNQx9GAArtrfJuF6H+7l&#10;NMPl4yJ/fVeCO/opOs1Yet2gtH9CmNZvwWkGkXeagcDvBnqfNKXlfpjx2psOy1lGQFW9EskxYmOI&#10;dB4M5dv9XRo73g7zF+TZ/Nd0Ilp9WkG716CNzXzHuBPkRP9o2oQt1S9xDRzq15cf+OfESmh0EsJo&#10;oIXcGDO4FvH0w9fqUKukk5zoWjGemw2ADXCS1ptCHq53kgIHULeLzjOw26XONvynC042kkLif0NQ&#10;dOoxoZtCG1Wpj8bJJ+nrw2SIUWgGi9XXdmVRCWDyuYqsqQ37AdD3RRX6gMsAMUyTO8D4J+MPzkdY&#10;jrfqdIVGkAGhX1AYAk0OhpbwwOoZjBSoN0ZG++Max9uvNs+a7xUQ2t/MYYivc2kBBxi/RzKspTW3&#10;Cqyxr9X+KcKUObSFvqsxNxu2XToVA4RsV+BLAIp8rRqL1mi+Cu2LNTl+54QtGhzDkKc9WIcg0JjX&#10;jc3VMYeQTX9QwnSiUGG8SYx3IpegsBltxNOTuhnFzCUlRfbI8jaj7fGuwtudmG+EimuaaJgle8qk&#10;S21UG/C0sLcydYS8nQT4xKxfGtL3iscGq8OMFStWrFixYsWKhfDR9zwJAPjmd38EDy9fePFrD758&#10;8e1PfPPd3b27twEgOMuQjjNWrLgJcKe9g5dNd9q583MKzjSuPv779x98bEPdrTvb2+/46c+cve31&#10;f3LxAv7Xh//n//KG7kuf/67N88//rW57+aNw3eudc6cxQ6KOgI56S69Nqsabr2WwFCD8kojaTnZh&#10;pN6BtKyEoVCopjgt5CGVLZPzqKB5WcRRiM9avUTEqsLPFJArzW7UmFu3R0LjrOyJpcvec/UUbk3p&#10;nRXD5qqpAJVnAOoBQqKJm1kpyr9XPxwshFtnHj6s9i/V5BkZbW1+OZGSDxsWv6xzQmb9ile42JNE&#10;kcGX+MqYKI8r9V9jhzb6WpKcUJeb4vw7Gp+rxaOstSk8N8FIP8iDJ1LeSRJXgGacHYuoU8aYIwRg&#10;fEmakkedyir9UfuCtXa5IU2Q04GkjZAuqXvldRwot73xpfN8vMlcvodz4/ygdHHHBrHgmuVZBMGT&#10;kEJbYV0kIx8Y3ytD66PKtKM7sqA8XjmQ1QwPpjjoaU5TWlzV8pDTjJOCSRQe2R4Cus8W8pHZZTUl&#10;vxa4Ic4y4p001i3aXb9AhzIf9YJYqz6NjVP6Nnxace0q4z8lHwzfxWLJ10QpTmtra6DjbPHlL6ov&#10;tYcb+JVmCCnDgtMKje4AxMuEMiwYBvVF9nlYhpdWmUflKMOi3ZAmYFE6ngPJkANknfl3OW8ETXOS&#10;15JZRWhTUBUnrDprme5bkJXHikUwZW3V5tvjjCn84wgM+l+60JjU2LquMUSLl7G0+4gPsojR7C1h&#10;ZkzWnlL4EUHT2VmGOHINP4J5Rhjk0KlOLPi+VMpnAOA2bM/QDfH9+8DghGK8zFC/QcU0pBm2dxN5&#10;t3/XcfrceDkMNDwzvaNT9Y/CIFQDu8BOSQNEMgp9mO7j+7iRXx5N5tkhkLoZlrGkTU7X8nJ+JqTx&#10;uEMgeUbIuxPf9ysjGDyUf9ggH4dqKO37l3aa4YZfwO03Rml/5vpu9t3P4TlOM2QauXezup8bMlhO&#10;M3zCZRH6aaTfIl8BkoRJf4xV3pq2CGXUbNj1YJJziVoNZX051UmF1JNNPRKVTpFiflw/p4wvV1su&#10;Ca3fZZz1fd+S4EtKhdDAn1wsIUyjRKtGC9J+cGQR+Veov3eaUXpXUw8otDNG/yEvIoJzzNFKWD4G&#10;4agPdmJNJQI5x5xruERGiaNBNMiImw2As0F2C2m6zssHHcg5YLfzzjO8g42d/wwyhHNwzr8TM5Oy&#10;DTstiXHDZ79Mpu1J+jdTP3H6kqhEOCVnEbXWdM3wXjsXMcWkBfqhseOQkjHjcFYmeDLj7yDb8LWe&#10;wy0pw/JwJThWICRRZPJMJp5TPYU+azt3EWtF5hhKdkvSLGtPV3GuttT5WQKade7D2HBwlNTMWZh2&#10;nlBz3yHbrQnFMS2SthebVmOBb9x2694u12OoZFF4F6jElyyar9J2a2DD+gxdeI1jajHEBnO94j67&#10;JB9ryNcsvd11nSiEouq12x4vJTiZ44H/SYY/lQlMQGnpnA0psHv5mgZ9SrKPj3LHwPf5XaBq+9mE&#10;l8EcmupQRRwhj7Yc64Y8bdQ5ShE6nVQkxBWPAVaHGStWrFixYsWKFQvjr97zJPCzv45XnT2xe/Ec&#10;zz/xqrOLF77U3TvduFM63bnNRedeAHAXqRON6631ihXTEBxnhM+Tzb3dtqdfunjuC2fd73zm9uWm&#10;c/ff/uNf2H3Lt/xld4F/1n3kd16x/eSH3+ae/foPdZePfsx13VvJuTPXm9iAiHb+wJGCtnr4vZXD&#10;d7djvygdFCtTf5Wl+WX/qoo0LS+mOJXKCLXoypqfloZflm4lKtLYGScrKt5XMpRmzS9uzYUDbIJl&#10;dMB1Z/xdYmktw7iaqHwpbS+HD1rb5eF3jLf5wP6V9O1tZqinKUZd3gbBGqYYgM6rlmhrM8Mj7dDH&#10;oP1EwVw6AK80N41srF93jqUHvmTc0Jr8SzqjdSyMURMaVcIkjcpxKlrFVz7A15wAVEGJ1lg/WM0h&#10;KJFZR82vptbeyjxLW2OlATEwMi9G8qh3mbOhzBLzErTN5TNSaEOuYyGddou09U3GRmtaaSzjerVn&#10;k6VDrepG5SUe0oSXagTBwuXN39INZO392oeLCzjjkZDOMrLxVwy7pzjL4P2ymAMWIJ9vVctDTjPq&#10;xEJKGg66s4wQqcrWC/CmKc4yGkF31qKvddrd24D8Lm5+ebu63D7aONafsm9D/JLGRxkxhmdOiIw4&#10;S8l5WIyTeQCjZSwBh8ERhTBcAvQwR2kfWI4y+veHovjdePWXAVl5WpnX7ihD46HhmX/eOEcZFr0D&#10;OWHzd3gaQdOlLK1sNVaqTRdzD8OfZbxVd+2dYx2nG4xD+fg+a+zRzi8Dh/bJlP44tC+OwAHA4wmL&#10;X2nxQM7DHBRGmKeV8rPGyjVY2cesp9ZfCkZa4QvKN/tA089o4VbcNc8dedlb7klT+S2X7cw9xAaA&#10;Q29ISYPT+LBb4M4rBlt3GraCMaWOSCVMjiIiuLAfIOpfjvsDX6bc/5v9wgsLpflGTXGc4fUgUQJl&#10;Aq9z3gCY8j2VNMBosseS++A4cMq+ta/wyN6q5v5DMiNif06J2zN3w2lGiGvGYix9ZbOzObseXP/k&#10;NQEA+Fxn5AFk6hnLaUYsonCnQev3qU4jJJ+SvGjsHkVLqCpOtr+lsGeGN1iPdWR9P6KT0tRhSdxI&#10;Hftx7G+4gD0f26o65lyittOMQN9JcKb/Eusbr9dEktPqnzhHoPxsgbPnovq8Aaz61j/P0Hh6Klgm&#10;fh+YKNlSjash/AAO/yGc+FwaH2vJUhKPOldh7c/CknIodS7ByuTjFRxvOMdKdHnpUnynKEt5Jfxp&#10;6A/E8hzQO83oOv+3yz+9o42+DF+u5nSCCOG6XtZ5TL6kbKKM6W4qoKmRKhDkSb3sIOsiV2kBrKml&#10;fqjQH5oeXsbNhDRmTNZ9V26B1nuZPDi7mhYvYwQKI7onXiUw1nZu5Xw21GyMvGSR7WP6UMq7JxsU&#10;KecDVWlUu2O0lNMIY/omryt9Vv2Mt9m9EnVAff5K9NiQthB6GrVdrpbZ+avWbnDZzt5LzW77EmuT&#10;NcBy8wiwZ5Ujo8o8j9kZvK76mOcyFpyyvoDL1Tx5xXleWodrwNro8s1SrIuxYR0SoNp4F9hP7azl&#10;uFrjFnQaRYc6c2GOb431kvQxHC4Kp2mSsiUqjnVDnmaN1eDImfcHp3drg7fwJnXF0WN1mLFixYoV&#10;K1asWHEd+I2/h6cBvPapT+DyBXd5cr67vKCHd9zlyd3bm9sn97ur7oWLzt0939DmonObi86tTjNW&#10;3EQExxkAQCfnbnfrdLs53dDDZ/76vPvi5+4AwMkTr7w4+y//+/ffeSP+5XO/+fu/0n3qk69zf/25&#10;d+Hy4oex236367rX8jyJaEvDCaDzCqwqO96SF1rLC2lsaw1FmlQmNDXcEV0WlKYxWigcku4lkU/t&#10;qlVUFjvYl6+EQlRJYLxT8VKI1c4a7besRvvI8owpKTZr3YBo2PbSGCXfQ1N4e7W21zbkaznufUbQ&#10;6xiUqOXXmjuJWcwJQVZwOTqGt1eqyl/xSn5BTeq2taoA6vvVjNCs9afZGMlJKJLxaHnIJzurFY9q&#10;cnlWOcTk/WB1U/wsXVaofBDQ3HmKLktpBsRAvqTJPLhMV/VSQ4kuquTPnvn6HeNJH3JJGzFtwzkC&#10;lA9+K9MHNzAPn47NF9d/lDLI5AP14lAtLMJDgPHDQDlf2SG6esDO382Yb6U6h2oWZKFG/IXTjGYI&#10;E6umGADw/eCo443afbW0UYdca4F0P5HdWmfvcWcZFrT9Sctb1lOcZTQyirF+kbDkAMxoLwAAIABJ&#10;REFULEOyf73bcyMuzagrhDeF1bc8blFnGVxAIDtOSw4lLCFNnp9VhnxuDAdoxkqcd0mjy1Bvy7jS&#10;bYawPk/+7My8ZRj/vggtjkFeygVSnsrDQ9hRO8rgdKbRJofGmCWBhz5ALgZYWQLj2QIKj7fqw5/5&#10;90mFYMWe2Ic/a3NkKhYwPF0cc9a2Ke8deh6wT51W5xoHQOO5Y/xM8qpSWgz8cmoRpezl8Mb9jNwv&#10;WmuHlWlJF3XNGDMWs2SBRWVWHcTG3XJ2psl70paDf3dxPafB6BdudNT6V8gbY4Z8fGaaM4zNZigf&#10;fZjFxWLZE/lcJorHcQqOMxQZPO5nfduVva006Az7J7mft35teB5cHJcMvI3cSUZ8le9hwwslnnMo&#10;SnPdFeJKOXp6gnCugIGmmzvY0/QA1ucSoJ4unQs/7pA6weFkytU0/uXcUQUkfxAOLMSebt9zJenc&#10;J4Y7pS5Ls1M2xWM/UdpnyX6Ywk+zOPZyodIuj93nyLgfP14m4vMxOs0oOZeoXVvtqI/rIrQ0hxzZ&#10;W7rbJMw7zZB1qHk9YCpUfbUovI4OOqPsmDvg13O+LOEaxSU2zyXM8bFUEYUlbIz+Ez2YJqebwnte&#10;oP/RqPhpwjuziM41EjnKKXXwJW1O+j++v/D59Xm6ng/tdkC3AwUnGrsOcKmjjb5MxzJPHvo2ZPw/&#10;7fy+vBBcaUJJmamycW5almBU3BifD3FGZ0JWLW7aDkRj4+ySLMx/3d1cg328JkfUkR3UyRhKGPrB&#10;2tpmkWqCeWg8RkXnASPdM+wrih10OEo6xZpOI0pGxnwLI+Zo/KG16vu+AlrxJ9XAGjr7CfzJGe+3&#10;kHsWMLIGEOU6Hi1lumQfpOhd5lWu9dqkrSN8vI38pcOFFrB0PS0N65Hup7P3fLuteV7t7rcVXuPu&#10;d5InJ2boG6qYLn5BeTE4PlhObVK5w8cRknTSuQqh1t4J+ZweFpP5PHNsrEfnNtBkrJvar4iinJzL&#10;Y20uLnLtKrrixmB1mLFixYoVK1asWHGN+KOn3goAeN0vfhAvnrz64TOvefPFm57+0P0OZ+d3AWwu&#10;OgcAnXecEZ6vr8YrVsxDcKCx6U47unPu3I7I7R7R5cc+8AQ+uqGTl927uv2Ov/0fTp58/Scf/tWD&#10;/3n7//7G38CXP//W7sVnfwJXV0/CuTc45+I+hog6AnXwZjneC39xxysVINkBuVC0TEVVr7NTw/eC&#10;1S1BaaoowAFDwTAl332qZigIazhOEJd08os8ir4wOQPQFWZVnWVoRshVnIWMKI14tHp464w8atSt&#10;bds1Rw/JmHGyVUnaaHut2zBNHUYkg8iegaTuPBp59BDU2AC0qRMCZXClsbnRPeaJ6ex5bx+0xV+t&#10;F2OiHd41/QU2aYy76BiNzNHwLNsvDwrmotTeJo5tJK2hTHYmKVai06Qso70NDNlj1uyQkjuR0Vhz&#10;/52lldVs0Rdy7ao5N+RtUB7Ob/3xoQ42AmCfloBT+8Iyb3MLWcbDcnSRrOtIm6ldZpVON2LVa69x&#10;JTmn2cX7AkHEzvBJIn1wmtDkh4AG9S3NJ6Axj9lk8g2A7OA9uySj0slj6Cwjlkv5p5xUfMlxyJ1l&#10;RJIyJikvq8W0ANJ+AhrKNkrRjB72cZYR3/ff827P6c1yltEMlkMM2bchrCk0uR1IiZPFZfRZSB7D&#10;JbHzl7QMW7cZcV8BGvgXgMi3JC8LaTm9cZoLl5llWKDB/nvKF2V5ahq2/l4bSnoHzWi20XpUD5LO&#10;GOMw1+8Rwi+RNceULJN0U+uqfZdpzUJWTIXm0C2ET8Whc6LlXFrosl6Co+QNmN4XgSdq7x9r244S&#10;Y0IEj+PxEGE8rchrkpxiZF/MWjJ9q95jmVbWQdWC5HXS8UDJidaROM5Izyq94zEHJtuF9H5UnIvf&#10;h7wGcGM1RyyWCNjQwBf495CLNyyfDGc75YgUo1y2Di3lL2f5ZLJ5+B4iw/iF9jH9mH/ut6jszBCp&#10;owbNKFxzWHgwuMAtN3x8b6wZ2SSyatDzlIS3OdD4A6Hf+Hcibnq5mtOFRZxlxApofenRXM/S5zsM&#10;+bBvko5EVLJgU4YSXp7vwzKnGSINxz7nSmGOak4yjsFpRqKC8qSasgHuRLL/7GmPI6dpqRKzpm0J&#10;iYMM55LnY5O/JjmXqDXAlPcnoIdlr+4phlhOKKTTjEBHmp4O+xU5C1q/a/HzofNzP0MGuSEkCX1z&#10;HWQblnqFVrK5WFqmCrQzpa8TZxlSbE74syZnHyA/01CDxLlGzD43C3RwUSZzcPlWkYIMBJDqVKMD&#10;OgfnOlDX/2G3g+u2wG7bO9ZwXZRVXOdlgzgwxIqiWK+hjEDfmM8HpVxZfS0XC0wSFQgwTZ6LZhpB&#10;HiZL6VVU5MZYdJ2+sAxX+f0W4u1m4m6vd3bF/Oo4APJMSutjOW+z4VQDRT5zqifGJcm+xhjZ9U+c&#10;B5gkKOnR6osD0dhhiHrXNYZDn5e+qaOOF2qMPQBVD1ED1sEip/lYl5CGPVv3o2vcjZRtr6zDtRwg&#10;RBlKyuthn+DHPehYMlRoutneqnftpiaXgq0116s0PM2zwf6a/6CJvO+fpBNrTNGx0Fw0lUWYHKLx&#10;Ot7uQOj8UoEppNSY42hGSuncDDoSx+QOXb+xjPMjPr4ukcnnjfnIWIuk08e6ArT7H0AVOp/iHIUl&#10;HmkzUIeXrXhcsDrMWLFixYoVK1asOAJ8/pffCTzl8MoXP989uvPK577h7uXZC1/q7p1u3Cmd7tzq&#10;LGPF4ww6OXcnd853290F4fJq8+jFvz4//e3P3dmddO7uj/z4F9w3vf4vugv8Fj76u99w+cmPfG/3&#10;/Nff4S4e/Sh2u7c5587R384BiHb+sG04dnKOvAONGG4pvORllEwpSlIZrhjr1UAzI0zr/REFifpa&#10;pYO7MVQ6uDPDKdUb8uaMXXA5egcpkeqdaCTSg43wKJWYU26izEHLtnuY8zwcxlskXGx7jbER87nF&#10;oX0pXGs312UaPK0ar2voIMdnhLSBYrBHuscmjDo8r+TEx7G5aRl8a78aluTdki8vMkbKhQX5anxt&#10;hL/NgWxnY4PaFM6oA0SfyIsLMo+K87Wp4xBbNuvDldaJeRHqUeT7VSravi+yW35J+b43kksMPD5m&#10;knZS3mGV6iroo6FxtHY5l3/Gi33FbrOdbjRzlpE1pDYPkXxgw+I4Tw0dI/c38tBQ1rnEZ+ZUW+Et&#10;3KFIUreKxcKBO8vgKO0DtUt7zekoFq7wl9bOHrS9QMZHkJKFQ9lZhnqDOeRTmTclbRHzUdtnN4Jm&#10;UKBfdM+dZZS66GicZciLbo0vvhUqg5QQ+QKZEeP05En+WgIy4peQFeHZu274pDm0cEyGICjiBuki&#10;yECD+d6F70UsY7drdZShOXIJz/yz6YX6mtAEQI1o+bMT4Sy9tSXTsrGy5O9xOXRyxmOZK/VeYWMK&#10;7U6RUcfyOXR+tF4Xlpq/S61zh7Rjn/Zb9R97/2h55LFA438lHigFEystS8f57sRXknSkpSvVu5Rp&#10;Kf5IoOlvtHArrtl+y96FDxCOLYJDjPCC32sNvU4xXxD1Br9BTidEmT2ahXMZfqSN/eXkni6mjnJM&#10;J/hz8q4odzxfTTYPTkOlA4dQNkHuQwexhRKSjvKs31PJfZXlEHE/FHpQHkpq+65kHfJjOHT2AfUZ&#10;g7GvUp1mTK9DdLrAeNuiewdLr9Ja3+LzdURxX5Y4zRD6p+yoMifn5J0xpxk1z5XGnGVcl9OMTL+i&#10;OM0AWfW056dlpzKliT27Th0PRUcZPM1o65aHqoNvpAcNfSx1YZZKccx+qFiWaIdWF6v8xOhyAZQc&#10;l9SDJpGkpTqeFNdLryW74GQuyUryZWwCNHov/oJ5lr9TArWwGWB8LZfKaRi36LCJ8R3nktr0wpDI&#10;fEMgbIBbFNnk0BIHuN6JBroO1O3gul3/Pfx1fZyTZz9wsc7EZVIFgYcW12RVThJxc6EZp2qMIXRq&#10;NszaPONxFdDUWDdf+3kYpw1Nboln+UJ2iVWtxlitfqbyECTytLZTqzxG2ljNzdr/X3IeUOqeiR00&#10;o4LKvqYmSov3hKK0Pqt+d8AKnzv+GS/iPBDloe0zSBNk/Tivei3bPiYnlVh3/12vW5V7d9ZdiKr3&#10;QqWM4T+jEb9oMGAI0ZVlE4dmc92U3z2fl3f/AxZxotBSFknGjM3Z0TleSlBhvJuSUnm8ElmcNTHI&#10;FKkMr1V2TuWk3BzCG8icAbPGusKgHHqeNCVrpc2Jrsa8xz9pkVvxEsfqMGPFihUrVqxYseJY8BTh&#10;GQDf+NQncPmCuzw5311e0MM77vLk7u3N7ZOH3VV3/6Jzq9OMFY8j3I4IuA3gEehW53bnd7ab3QU9&#10;+vxfn7vPfuY2AJzcf8X27Of+29+780b8zvO/9W/+IT79iW+8+vxfvAsXF38Tu91b0e2+JT3Doy31&#10;HjSC5ZhjDjS8yl8oTkeMo4rONmopS6eG75c59BO6EC0UoqaCAUgVKJUUKpax5VwE/aBxASgeG4Vz&#10;EtYN8aIRG/MmytNWhreaxegQaQ9dJBVZJ3HYWwON2l6aj2p4do7QuO1W+6oejmgD7MNGdIUlw/X5&#10;1VIOhWIBNdoueZ0WNxbdVpmqOmSK4WLqcv0+V+4r+VW9fNjcAH5kjEgkzZKXDvUqismtHSOY6zJv&#10;G/agVSOPmmhwWVjym/yyYjo3svN+yvNp6tAsVtQ48JxVBn+m4VO7bCVJJyGHUrsr9ckYP695CatA&#10;Iz5B8ZIksTwspxtVaUXSSdPL9nzBiIIMEsIg9p2QHygSz4fnVVpTZ2DMIKEyLEcpAJJneUlPvejP&#10;aKfPaZPsDZo6y2jmVJGX5z+ti2Xxk3K+YznL4NA2XZKZ18QUZxmNDD4tZxk57ZWdZYTPME2PylmG&#10;1q/h+6JOxiTv49+BhI9pyXmSJDnrePUFHtZY/uIQOg7pvEJzXBHaYRmawJqWvhyev9StaOGL/TJ0&#10;CZpDJmkQql0g5/FHAYvuIMJK8VxgpixoNLuRLPuwfepZytwsACswzls12i6lG4sv6a4OwRLrwxLz&#10;d6Jx+UHga+wh/bzPmB06vmPtXh1qeIzJDDKdhgIfDXy3lL0mwmjZJnF8fzg10ymFHgFKxjmaAUMI&#10;34N3OecQfpU+Kx66ysb58qb01uD8go0TAbRRHGP4vF2h3uQQDbhpZO77nUv/SX1b++Lt/UcSUlWX&#10;OtTIt9I/b8R3n44YobNNVtw9OP8ehehhDOVeq8+xwt4r2exxIV2mU+iW92U/yGl+Teae1u+hzzWn&#10;GTrCNiszPm9Q40nQ9APWZw0IxzFh7vVDN+ylACAzwobvL835A1Ldldybhfy0vdyccyUS5arOMoDl&#10;lwQ5JXwYXN5vQJg2mrKA76P8hzJtJ1WJ8VpHlPBmGXdMq6fmMKiZISknFzl+0Pv8UJZnOf1IwojG&#10;DSwPK352fWVYzZJ69C3TXGQps6OIVk4+SnbB2dqiVXZCA4rOMnhbLLE5CE0q2lKPY59RWgr8hfMf&#10;9s7QX/1a5ZzrWxrEYpffkOrz2wC3/MGA73fnXD8OYV/b7UDdFtjt4KITjd6hhvMONZSM4+Mkhxra&#10;OW319ZxsJsUZA2+HHIy01lbk4WjsOCSs/WrRUQYYWX/F+4ncUKUrNEplGcu5KucwaYNWeYzCp5T1&#10;a2TvG2fy35HumdBBMyto7BdqzVHLyNhawMVwjznUmlc9MSer8qj5bS8urHPHfUwHMyfrsbGSJM3g&#10;lPezvcysYVHWpqoYmdDWhsXc+1SE1fZK94FZQb723EmKnj/f92rzvNq9f7XwGjzeGCcSY87vccSw&#10;WEGfthJPD9XiWTcgeS5jDJvzvDzzB1JlflXGWhReVX9UY6xlXjXG2rexgQxj8eIIwznK9SoVV9wU&#10;rA4zVqxYsWLFihUrjgx/9NRbAQCv+8UP4sWTVz985jVvvvj2z/7re3fv3b3dAdhcdC21KStWXDNu&#10;AwDcrt/Obs5PO7friE7Ondtd0OXHPvAEPnpJdP8V27Pv+8nP3v4Hr39P9wi/evHb//vrd5//8+9y&#10;zz33o7S9+EHsujc7527HyULkCNhFBxrhrNfHSuWZVJ5oF0aqH0abypNaypRCeEl5HtNpCpSKChXN&#10;2HImrAtAgFebJodz/L2gIlzAcYCGGgq0MacPfEhlcWxmVLuBkuQv2l7ZOEUbr+wgUBn3VK/euO3c&#10;6DHmX2OuyzpyTSHlbR/RjTbhc/J7dQcE8jtXGqPYPXt30L5IzhbJuEw4kF9+3yJNaxnyzqujMR7N&#10;DB6MMdLOahx7R5ujtZThjXmULwR6ZY+EVgGdXzW4LGwZsktDYuPljEeZF9dmV5TRAUdNHiZv+mmX&#10;3q31W67dpTxaQNJFxcs9Go1wY3Mpw+ndNiIb1MJC8yZlCMbhdjioJbb+Z7dJwd6xGG9DvgI07KOc&#10;fnhb5MUJvv8r/Rqm5iyjGT3Jw2btUlFtaDwkCQ/p2DuWswxpfS+Fm5Z86cidZSA8ubxLLLZdcpah&#10;59+icYU5zJ8XMZSVAiIp35V9kExuZaXloYY1XFsl3MCf5MU9y3FFaDshpzVoU9yxbjEMrWR54Tt3&#10;NHtt0PillE0sel2EbvcBp61EWWE8W3RJQ7SVnMMqUskyF0qtelp11TLX3n0JQ6PRWg4xppRtvb+P&#10;A4ZDyn6pYgo/cvG//N25l3KnrOEl+tMMmVYHGh6SgWaKLuR8ssQ3RT5STFHlGgVatrHoQzLV4heU&#10;laZA0/dZF32lLMFk4WB0mLSYSKzGbpDDUOgFCpe+/ViGuUQEbMK8GuJcMj78STFkLMzZkM9g9B5y&#10;8XuKwj5Exsnn9pByA5dJggMHHgc/diQEX35ITEI2Lu+1Dmu72AAmTSpQSWb4yPitg72JrA7JDwi5&#10;oxKbT0h1w1GgpCeoqT9Q8oq9KPZ2+RkQI1mHzGlGT079nJ3qNKPWuZLlNCM2m/K5swhIobcNQF0f&#10;N4SHtnMaBhJ6lsa/vJiJ063kvChxlnGkclPJuUTtsdX4hLSTyRwiHFKOxqOQ8v3gBEvq7hZht0Z9&#10;5TlYfQy0P/QH/5/2kuyaOflQslDtfDVxwXhfL0Zf9zNnGbJuyVIp102wl9oQUUn2HC0xrFFMRhra&#10;MzQ2jq1jbQlzJKQI8uzJBqCz+B7g4LoOcDvAdb3DjF3vQAPbLbDb9mGu651udMw5F/ES+vrG9jD+&#10;mTmEa3WGa4Vx0TTpdEkDHBXoQdMLVD8T8WOoyC6A0h0Z/0zfz87lZs8Jua7z/mB0pEUz+mo6RkA+&#10;TiFs5vjwdTrL3q9tY90z0kHzUNqDV6TPCG2fJJvEhtXst1q8OtvXsfD5mQNwMPnTSNszYbeW0BXL&#10;M9reYtxD1kF2kU1hPInvoZrwpKb3i5S9SzG5FJSs9BV4XWktmol9naRkPz5gvF9nnovCW56ZW/JI&#10;ViUplGQZYf54F8LnTiExL2PWFOa34rTTv9ezvVx+rbYfGZly1XDwWJsL/eEonUG1giqSyE35svut&#10;FTcLq8OMFStWrFixYsWKI8Xnf/mdwFMOr3r2s92je696/tUXDx49fffk3snm9Ozu6S7ZeZD/7q5O&#10;Vgl/xWOE295xxu3oQOPkzr3ddneLsLugR8/89fnp737uDgCcfseTX7n1U//5ewG81/3xJ29v/+17&#10;37b72jNvd5cPf4C2V++Acy93Yf9D5EC084WEExEajvG8jpQrU7KZxQ7caihTLOPcqkozTQmgHBao&#10;hnQc2cleG9Q4EDJuXcXLb0b2Y5ccqoy5bFuLMbeMZeW4ZkMqlGvm7YJD62V1fL22W4a10ehRG+Nw&#10;OrJ026sqE606Wrws1AFRWazRdtWDQI3OqxsRa7xubOz3zXP/akklfYyi4bBOq1MgW4unVXeWoRma&#10;VRsjqy/ZGAWQiAZy5X+LC8EWP65Oo9rhVA1anZRwHFY/VP6lE+tyok9g2lnHQ+zCwVYTviWNrmvB&#10;AX2DjAOucJGBhq/ZWVfp5nnNG5ylyysN6EMbX+lQRaMRAMnaZsoGNWVa2S+ch1ZHiY/wJE7IOJw+&#10;JD+Cnk8NWHx1QWcZlnMB7Zc4ubOMnIY2QxNa0BFQXpNb8SCLh2iXqizyk/yIvy+t9VvdLJ/iLKMR&#10;pjjL0PgXoG/bZL4lZxnNDVCOxlmGdflBJcS9k9uELfmmfG4Iv4/oxQR2sYs5r9AcV3A66+MQ9SDS&#10;8CShReRlhbw1J0NVnfcdin0cZYSwozRGsogUIpynh0jD8tg3O5mlnAaTMx3L2Mz8pYkSLVrGDqX3&#10;5jg80Mo+pIwV7UDxPyWOhfN1e58xL2Fs/6fRqpXnUfLgJSH5pYPNT6XsMZJOy9oqmr+qseRYNF9f&#10;rDpoe0ouQ8k014woJ8BX13mZi9RuS99h8n6Un6yu84alRHCb8P7GOx30/UPUG8CjMGd4NYBkvmm9&#10;2u8PRH28cdTwC85ODF/YZ1jl6kav0pnEso4z+hJTGuUOHARdUi8Ix32/nzPE+iXdlxk6hExHMHFP&#10;Jjd8iWEl2Z0PpOuyG9lMAmhrya0pBZgxa5Im/zZ2XLk4LN1UTZ1VQR8WnUfLPR37zMhGOM3o3wM0&#10;/VbIu3QuNQeWkUpimHQd7F+hM6bO8+HE5ork/H24dHSfpBihXQcgOMEITjG4Ebd0lpF8zm1/RVj6&#10;pzZOy/V+zpJVoClZf9VwTtIQhvpdO+9qgpRvD2FDh09tsyUf1KKXbB0R4qmDQScHFF2sr1z2MjIy&#10;JctmcOJZanGmvM/TB/t6EmtZ4lDEeSczbvhJhHT74LJ33ckJgJM03yCXdw7odiDvSMN1u96Rxq7/&#10;dJ13piH3u55/RmcdVvsOXtcVJhUzppQefPL4HDu2MT1oTghk3JzsgShPWwnkfAxNHvhornPWnNfP&#10;q6VWidA3RvJY9miCeWhoSA4M/NfESPc0b791RldLR2QesgUChMmzwzol5Z1qaDz2qsAawoFi24vr&#10;VY3hb+pAQZK0OEvVZHi2D9V+ULEuT+KZVx5zdTKLr+rdIY0QKs710lpUAakMDyD+P+5EId7NVPY1&#10;FSo2yD0t7iNY/E0TjAkinRzrEFax3Vr4TIzNz0TP4eshf+ChtN+bB7ohYy13BHPq1U6OHXVeZN6F&#10;tIivouyy4kZjdZixYsWKFStWrFhxzHiK8DSAN7z7I3jxlK5OH159/eriwe3tnfO75w/vRVnOXZ0Q&#10;ne7c6jhjxeONwYEGAGzOXbe9debc9pLcV79+dvalD57jHNh2t7rN3333h1/2lnsfePDeTz7hPveJ&#10;V+z+/E9/sHvhhR/Ddvu2rtu+hRxOolKEqANoB2DjFDWOo/5qQlNjzGu7PMpPjGXZXPkblAiaAnUG&#10;LEch4bkC5C/m8DDTwJJyhah2+W9+5Xz7axulW/qpwbqYhYn3uCJN3kKpeSDQqO2jDh9k26WO7Lra&#10;XhV8vjKFaDzxUaIZzZd/CXtOtQrj29QRA/RweSCYXIxTOmhu7YxDmT53/mt2OfmlZ7k5T6uGa3UU&#10;QXmy7IzOUoCDjd/cKhrrUtXDy5ETI9mUjFZlYF1a7esw0g81ijB4DjcmtpozsDN9ra56UdMyWq9J&#10;E4EHcbrODsEED5fvq/nyPOZXM0IaoLaQ35Tx0w40i8t27Dbb6UbV68eLOMADUoYA5AKNxivZLodI&#10;5MNhEVnN6jecSwWoBj3i4DVbV4V8FAOR87CqKPVLi/7iPCgz2BF8SFvKY91EXmDP0pinlfHOFGcZ&#10;jWiturMMSvNdnWUAYuPGniVP5DQ4LXkft0f+2QRoBDfI/wASIyrrF4MB/VdQna+yNh1jqwtGVaZj&#10;Dr/WLg5Jl/s4yuDxRwNJf0BOY5wWZVjg0WQn3zO7/ru1OSllCoxnrL37mGPM+YS1zxrTo8j4Kfu1&#10;qXz76ObJismw6EPD1L3+vvRSyu/azkKODSQ+5V6Px2kopNP0CG5C1lp8sr5YGU7JjETcErLUYHis&#10;r0yUDUPvR0KkNgx6gqMLouCg3e8/NsEZQ3gO4qldF7McrVmh/hT2FsOeY0gz5BX3IoRkH9w7jSjv&#10;lTRD15KOpck5mglr7mi05uNjn/WfgUZijmILK51myLZPd5rhbJKfuj/m89AyApO6oOpjYPW59+Bg&#10;lJmoHDa2GuLaVgBNb2B9Hgrl/Wiwy/Z91mdiD+H7kTvNCA4gNAODbN5XPlfKdLhiT9nM4Gy8Yjqd&#10;hWfPl1N6ZjQu91dI8xtrDwn+wiGdZMjwmyAPtdRJafZB8h7HXCRnDIpOz98hyuoFsHlXrzpHhGE+&#10;DGtfCJk23kUnJLV6a2x+s5aY07wWNJaalMfl5pZr9FB4uHeQ0vZ4ibKbpnZdmCvxLo6i/uFONQDX&#10;r2Hk/PckKdyGQJtT0K2zGAbnopMMcl10oOF22/656wbnGl3HGuUYIaDoTCP2wSR9iUJ4nCmYnbgA&#10;PbR2yKDceRmc8mEQu9l6m87XXNYZMkeFrpBU69I4L3tZ0fkZal25aSlDcnNtk3fGsuJLba4wQK2d&#10;Rkg5Nzv35GnZd980a/2qIvOUxrtGH8xse8xDM9Bu2fYKKBrFB9akbaFhjzlLMLNy1Gy+2/M1EDQb&#10;/yQ67M0KvLL2XOfhFe4Fc+ROUqw9WCvHCbwyxjhXn+NszCJft/JvtJ5ZxcgiZzSb/AQuygw8SJxr&#10;p2M9JK7D050x/Rrw85j3IWNdcewb0veo8yKrzap9S2NaX3GjsDrMWLFixYoVK1asuAH46HueBAC8&#10;4effhxe+8NpHX/2177x4y3/9yXuXJ5d3dpvLzcnpWQcgcZyxOs1Y8VLC5uxWd7XtiDZnDt0l3fr0&#10;H9578U8v7+/o7u7Wtz75zOYn/v4/PX8VfuPBP/nt1+Iv//Rb3def/kH36OJd1O2+w7nu1fC/K9J7&#10;msWu/6AN4E8T+++kXfqqBlV5UGMaKyeSyUkVcq3wJFSoW0vjeaM58ZeiR/QolmKs6SW/Vka3QwEi&#10;3ZT8xAlmDaV4yUBgJuwLOiNtV8NuVtvtQaXkw45uLDY0N/jUxpz1idU9MdxjuWn2AAAgAElEQVTS&#10;1leiTekkQyh3LVv5UIV4gK3l22LomjmKKCA5jFVesyzia/VBqb3V+kA2UqzJ8pKC+urIXJ9dxSX6&#10;weY5mjGxZUjc9NJCrKglMFS+vKE1NsTFk/yQHgqdTOiwGig5EKmIktG5pJFYNcEStEPvxRwcNDXQ&#10;53ltkPER8DF3KqsZ1j2wADVRHVj9E5tUdzxyhzwbQT9iHWbI1mffDxR3CLnjgrqVV+hG+16tPOQ8&#10;CNB5iCQPjWw4VmcZA70xBj7VWYZleLWoswyL15ecFLSrDFJC44uiiOOy4YTkqXxlvSDDGsP161jP&#10;0lNHFeEzc5ThebsmCoCG6S3vc/fFlcsCkIYz/ngtmMIjLYcuR2d4JNdhIKUxEmnB0jKa5F8zflzI&#10;Tlv2SSbYN1Mebm3yXiKwHA1pKNFmKc66aD727tHNhRXXBos/Wg6HtHf3hZUXz++GGIvWRUlg4fFA&#10;zrxlOpaHla227HBo8Q5sXKbUc0L9akFzjkFBRvdfXVoXtXQCBkcani5pyCs4wQh92xtDk31XmZfl&#10;nNnqvmunzbVkBJjug+8hhnyFkwd1WR6fbzxPzTGgtv9ZxLmfLzGXWziddWk6Cn3EjdUpl5GjPG23&#10;vS8t74sUYs8dPR7wsH2bK/KLRfFNAPbLdy9oDEU6zQh6GL9/4CoH4ezBPNJcEq2cZlgOdsMzoBqe&#10;auFjTjN8puB7u5L+qyoLFgYsx+o0o68ThGpK0rNe932nbeAdwTEGd47BP2U6JLU4Dlg6qYCqjpIE&#10;W5OoSUaSj8cyuB6uwKdqOvA4HnD+bRhbjzQ4c6JzQB6Tq2oEq+y61cTiSyEXRQCFz2gVqlkxTb85&#10;vcetNJNrqDUnLnmDbOLg1ykACLw20Ae5nkd6uZ23ZHB2sQFOTsOS1xfTdYDrQF0HdMGRxg64uuod&#10;argO6Do41/l1OLw88LchiMvSnmfzPVAfqLTfMwpNNTYUBZ0eYmlK+J4IsoZmoF1hnx3GSUPcmxi8&#10;vOfhI+/PZvRa/writIYglmstRJXGqKXTBKR7Fv49cWqjlg82L6bu9fetXFv6LDaQn3XKLaP/zAx2&#10;a65bQL634OHzM8ectmdCWO27WECzcR+7L2T5GeB7As0gPzqNn1U5jRnWmessQxgEnSbL7g6N8Mo5&#10;0Gi8Io8DUtmyhHxs9blSZa43dQok6l1SpvCkow4FKoz56Lp6OJwxgcfmp0YfVXm6E40+urFuCN7O&#10;Svdwis5R8sSIPM7kZytW9FgdZqxYsWLFihUrVtwg/OWvvQuAw2ve/mV38ZVbL7z+u77y6LN/9cS9&#10;3Z3L25uLO45Od/2xgXecEZ6vtdIrVrTGbQDb/tPhkrAFtpu7O9fdIgDYPvf0rdN//6Wzi90lnbz2&#10;DQ9uPfkzH8F9fOTsma/+o4fv+61v2X3x89+LiwfvcJePfhg790Y4dxIP9ol2xE/KAER9CkBNLnsl&#10;l2WqZAhducUVByGppkxgh3/VD20xKExqGjMxBUoWxTTe3HgkIFGIIzdSqqYg1dpXy8tsSVEmh4/r&#10;jEr6o1aGbbFedQ5BtIubNAzo9bZ9CaNrvQDA6oMsWqf5elVpMN/TAmAeBFnsa7ToCuPvu1DjS5En&#10;8WlLPL5MglUO6YC2fCnNEPoYwR6j5PzDONhrMUcbG9emMNqQ9YnsqOT0Q89jXyzQD7kxu1hnC0uZ&#10;NCQGkOVRr6KCT1mXGGaVAQxMWNRd8i7zAoPPo+X8AHS+HfqhgcG0Np58Td/HP0gTeS5WtLCeNeOh&#10;Gg+wkvDFJdRnjKgaziOORfjL4CwjpZ/016+0C/xjvCrJs0rllb5q6fDBQecbc5xlSAauebVpsaeY&#10;4iyjEaY4ywiOzwisG2DwLyPPJK8Wa17WMMHrl6BJvSL+k8QzsXhGjE6Jgp18ev7yuSEUHlVyXuHE&#10;PJU0poVpFwHHyuLlXZuzjDHHSw0v4dWFJE5Oe/wTLE5Ja2UjsxjLLumeuZkq9XwpwKIzi1YtuaiU&#10;vwWNzo+O5lfcSFg0yuWAQ5zASHq15LVr06MeCyTPdbB5spRXLB4seUUhW5mlWWypnto4afEjMpbm&#10;CENDMDJ2zszNsXRE6A2T+R/CM6IjDJ2/M/kIiLqsKYjLr+DfsZQ96bvkyIJjyv52anlyryPLs5z/&#10;tYUm8IfwDVTaI0QDde7DIubIv3t6530m22bt40znFjHuwCZnzjGkwM+fW4wBFyZD/6ZOM3q1w+AE&#10;IOxN4jOQqRGulcNr+925+4uSTiw8QnduoTm9yPQHlvMR8Z40Nqi9r5NtyMq6zr1koKuBDA1Cc8On&#10;S9vE16pJzjJC0Zz+Qxxb04LjDOk0g65Z3uFzE8lzrpNqcpZMdh1qszRNz8YdL5NfI5J3BFuXVTLX&#10;gxuDQKNOhOTyhYWijrSifBDGRl0OgfQopCX4UqiKuE4JrK034WuyJhdNHbs+pVzl965CgCherhO6&#10;YycaeDAIzjudS/eMLimnd6ZxAmxuDXw/vOMcXLcDdjvQbgu32/VONMJf18EFJx3JPT1iTjpEm3wh&#10;zrdBFWi0zowdBcwdqyKsM5FGa0smwySRKU/vWygMWKXMM7sPrL2BD9PuDiVdX5rUFcaI61QqG5z2&#10;NR2ZtaV5Ggar3EHz0FqHb+2/wrhbjI2Gda6JfAPo43wkbR/mhvY+5g9/Q76k7dGTsRPtzrfShbWp&#10;Vru1+zVVUCRoZOMasfcqf0DVCOq+ujqfE+3wX1WnlHFu8+Q1HbopPL02SnPUldLxBPJ5JmQza4o0&#10;Bi9WnXQGoSPEUzq+0unjrDEP8uAxjDVPrwqfmux5aJ3a8XLTScYkdmXR9xKbwRXHjNVhxooVK1as&#10;WLFixY0D4SsfBr7rZ96HZ58/257fdc9e7V716NHVV+6dnm9OV8cZK17yCI4zwm7n0eBAw109vHX2&#10;qQ8+AQAPtmfu9Lt/5At33/1tf/bwrx78X+5D//oV7jN/9G27p7/yI7h69APY7t7mXPdKnjURbftT&#10;MWwQrjE4R0R0uBapdKm6OoRCxFQ00KDYURUHDZUJNRSjysWigMEjqfEy2UqxqgrSfS/HT0XR4A3p&#10;kPKk/PBL7ZwadROHP9KobSasscm85T+GbfcZIW0gY0tyymbRjWm+uTMGiyf5cBmVsbaRDppbO8GL&#10;pPdySXraOWR6KZL9UlcL+uSoRp97jJGmv5eMOzvYqVVNpQ+qXk6cME+1pTn2hXnyUal+obx2/VC6&#10;EOd8Q8eWslGHG63nRS2a4GtPyfODnB8SU5hICzQyQi05wHIaz8jqZdMIz7NOZQ2+2exgdFSYEWMv&#10;5P5RGX8BNDS2zw+7czoSwZjqLAPs/WYXnWWftHRMIGXfEg/i6xOxP7luWXyn1Y322BYx37is3dhY&#10;fqqzjNBueSdJ7249T/79WpxlNLi4OQ2hDE4/UlYXtDox+f4vNG6vL9L6ZV4Z1vOvvo6Z0ZSvbtF2&#10;LtDXxLLCnvranWVo+2h50bDJfnsuLBqDCIcSx961LnTz12W2hexy3mzVbZ9MtfceE4zpcKdeFNMM&#10;LvZ1ijFWxooVrcBlVYkpzjSm0vG+7z+2jjS0NWKMV4Ol5WnEvjHsrXmWY6o2Hs/TJEYEMjMelrzU&#10;/2OGwyooyMKIhsVFkNcrRYcXGPjuhuKzcxRlKTWbWE2LFoc4CuWGOo7Q4tBV9WhW6k4s41SJKXuL&#10;fPtI3tgtdx6hOZlc1lhYI+pAsJ1Igzgdgpyc2TpmW2XdaUZJV9lkjxxZglLJEF6rrNGKyP4enGYE&#10;WpGqy8yWVPQ3b+LisPQJ8mxvyvzVnJoZe2rNaYb1mfWX78g0XHfCUc3wS4Hl+ANsrhzves3qxJ1W&#10;+M5Nx2FCbsJRRsiPO8Pg3zWnGkrNFoGck319BrriaKmvsupQu0Oss6UkLK7xaZ0sFru4Hq8BtPVt&#10;SnusuGbnMzTQbD8e/WCQA7hONhNDa0MT0ZM4LsuDVaZmxWQ+g+OTQdq2y7Ji96qh3LooVdPWNhmX&#10;lu/89Tylbs7PT+d6hxehxnIcnANtvDONs/O+OuEd/0e7K2C3hdtugd0O8A42XLdVtl59fYgo7dsQ&#10;R7zfwro/VC+nB/BIta17I/RHI6P84c5deRyTY0nGO3sRWaeDenKKtXdkQqj1WhznsT3tDMgz5Ipn&#10;LhrfDlDvzqk0PtpBh6PkoK4G5ELNn2VRCju2nGRUWc9bGVXH/AttB5SxRkrz1r2SZDIfiAX4Uknn&#10;YV2fCfKD6WywxrS3xr1K+4uDmm7Ek9f4eGrMoNJc11CRz2VFxvHOZQpgWGOaOVEA2s7x7J5ktrjm&#10;ypXsvTC2Fde10rJRCcOYWnqHNF10vKau5ZX2I4uNNQOJ+U3ONyuk1+pUcaxlmxvIL1mRxOalvMPU&#10;B0LfgLTeBK64CVgdZqxYsWLFihUrVtxQvP+pdwEA3vQLn8L26sHF5s7tixdPT+697OHVnavN9uSk&#10;O+uk44zVacaKlySCA40tQFedu8ItBwC06XD18Gun+Bfvf+XJyZnbvfL1D8/e+JaP3Xrb6/5g90df&#10;vf3wA//PG91Xv/im7sFzP4arRz+Izn0LnLuDsDkncgR0fsO/cYc6zmhqjDnhaHOyMWVlRUJDRyGZ&#10;kwxpAMejKdUV9qo167C/AQttYWwkFZ8hTNZfHoJZtwCr1ctoawNDyXTsNDrD8m3fJ7xewcmHHd2Q&#10;5ps7Y0gGUsRRniwbe0x7fwZMBz7xkiKbtsTjfdVHDnPmV1AZl+oXF3kf89MSysdDjlFIp/G2Wn1g&#10;XV4Nz1VgraHKPFW6KX3fJOaZVWzfD5LPZPzHYMf83GPfy3iHVXSBeWEdWIY4OT82yIcdmHZYNheW&#10;46fK/TJ26VLjmyUaGaW3WtAcYlWlF7nFkDwAgpbYvA1yDjidSIYj+Uutaht0w+MqIh333JkOkK7J&#10;+zjLaHq52TL+bumYQL0oJnmJsUZrfEi7xZ7xt0Z9J9eq1n0Ximb0YDnLAGy+1cfJc/1pDjiuxVmG&#10;dETQfB/D+RInQP7dkCcxnvyAF9rCDTK/9qvCQLonSAwAlOnmNr7mbEoG4wEtr7GyrtWwo2SYJp0U&#10;NJHh50KjXyClKy1OWZulaFfKakJ2+TzTMpH9OJrp4wnNeZCGffSc1sWyffNZseKYEOiU06uL/6V0&#10;Lt/hKMkalmOaBpftjxOc72bKMyCTZ8C+a/mw/tonSxkf3zXq58dlCImbdwTJFw6grJ4pnKQxosQJ&#10;Rv+npMsy6uOiWKiUOzTXt4E1yRGlWQdDu2umRb4nLulX+Pd9nWUAXPZM87Gc48o9TntIWUbKYyId&#10;DTFSxzRmMK71dbJ/c64nAy6QywPJuU2Vm4HEuEc2pEX/S+bhEJxmOF4mBecAosoEoMu75lqRrGOF&#10;PXJpjpf0Esa7+zjNAER/bQDK+jE3+qr3y+069DbAV+gmrNGpE4vUUVOqP7RzALhDjAxijZJOM0qO&#10;NJaANhdTO8t8fbF08fMq4ruZiSmtlhDNMCdro9EvAPsOJGvA2Hp8zBjrk9Kar+k0TWckFfpkGBu2&#10;FhHY3qPCejtaCfasqTSTL9p6PHeNHvImUFLSkKLc21JiaqUVDetEEmbc7QrpzbwC34zrNHpZna3B&#10;weFN71DDDVvT8F549+RWTyo+fe8wowO5HdxuB2yvgO22/3Qd0HVwrhtobJPWa+BZ3kibINZBjR6c&#10;iJuBkv6q0nqsjWMqd5AplvoXFNnGP1cRWzVK5nyCBtFVHRY5RuW96t5o7DRCc1Qk72OIF0S/yzZb&#10;/OuQyhXaW4U+iY2hjHJDvM4sPR9waLZ2We1v3fYxUvZ6kiRBzf1kY740RZZjkYmuQ1ubYr419k4N&#10;DcxH+VM2lYWiw3y/Qd0anC/zuxzJPN3LiYLCI+eg5RyXdCr1S7zdBPSyj5y/ldezpD5Q+epstun0&#10;OZrc7THu5coK3dixjnn7sbaUZ4m+ooEM00BmMYuSYzraZktuqyS/rLiRWB1mrFixYsWKFStW3HB8&#10;+lfeDAB47S/9IXbuiQd/9s3f+vBNT3/ovrs6uQ0AdLpzwXFG+L46zljxksTtPIgedW53+vKt216S&#10;6x6cnHzla7ce/bM/v7s5u9XdfsdP/MXuda/7s+4C/xyf+uPb24/+87d1zz77JF0++j5cXb7DOfdq&#10;B5zEvIi2GM4QvXLVEWgPrfFixieKMiQ54dfSB1Q+BGllwKQowbgi2zKylMruxS4x1OgLqY/KlNwM&#10;2pBat9BqGaRbqHT4oV3MAPiE9BHX1fZmjnFiZhhYkHKgLqP9Z3Oal+2rPvctZbdot0QMlwmkArXu&#10;vNQuCyTJ5XmGUOzzg4CqFxub0qfVj8qaI+cnkCu9W1z0teiy+vzcc54CE5pXUbnfvB962Dzbpmhp&#10;TKz9YqP1ix+HV7ThvNCGTbuNb7EibX5kgs38akbsecH7EFhGHMn4xovD+dI9lUaq801pQAk0km81&#10;HiJlev+dIAVcRg+lfCrWe+H+mcIbtF+HyYzEMxpZ6HKz7KuWDh8SuVhsigCbj1ikN+Ysw9qPzG4H&#10;6yNA77tGmOzYIhiGoNzVe+XZgv5iwwp9Gr4v6iyD04787tKkko2Fz4y1yTysF5a57BH2YyDGh4QD&#10;C92wiZK1kBubJdMOkuZypxxjZV2LQQenM0mD/JPP88Xocyo4cYbvQEqQMi6EGftZbdmXWWpZJWmm&#10;ZGjVzcz08YK1H5pCbxr9ldYjmc/R0O+KFRVB8T//XchrlgMMDXLeaXKfNQ8fy/kl+bbDOI+WacQi&#10;kuzbJmTp0DsEAGV79GS9icuKy8Uzto+Nki9RbyRMGGTS+AcfZ4/psOxpPNgLTGKNc0BvNOfpJa9j&#10;TNUf+TnkdbD2JtcIuacImLq3yLZ14X1F3rb2L9o+fRnIDawm86c0bzltkL4u+kBbVxANrIj3CUNN&#10;vR0hr3SmE+KVb9H/sq8dgtOM3ug/TaM5zXBatRvUdDLkWsX3IFPm+IHnYpbTjBifGZayflScZgS+&#10;GemTPzdCPGsPdU+Mg9GeN7LyAaQ6wNFig5MMSa8hv/I86uk4dXSROeBgcdwhR3iW6V22JrXDGIfo&#10;+0J3FHRTHUNwWGdNgZ/HdCa7zd99XPvESss/ZR7NwPmd5pBgya7PRUxWFS3SklUOKZgVFcetjxuj&#10;QavkVl1HfuHXHJsn6fYVBsK8FHvEXgwJjsz6TweIvcIg3/fpN8CtDUCnbG/R84PemcYWtNvBbbfA&#10;bgvsruB2V6DO9c45ePlx78IbQ8lnk6WxZKBdoUBtHGOcIqcQEKdAmLNNDdSH3JAT0iAXqXOWSpFW&#10;nnuidIZV8f6cycO52C6bGpsneVSW4HBM1bUenL/Vt8rYy2fYa1fz8+GWRtbpJbRhCEXb9fNdsIk8&#10;AxbNVxh3zbmJSGBOab52Zvma96j3qZzYS1Y/v7YGNchChqIj0RFoOpNK1VrIMRAP75co3YlCs7tl&#10;ZkVr8jfKlScBGrvOwCN54hp83Si7QrNTeUHu0ZHKkKwew1gvhJZjDfE86hzFGutKaDWvDV2Y6gwl&#10;03VadbmZe/EVdbA6zFixYsWKFStWrHhM8KX/8W3AUw6vfPHz3SW94rnXdM8//MrJ2f2TzeXZ5uKO&#10;C44zVmcZK1YouA2c74CLkzNH929tt7sNnX3ls7fxxc/d2QC4Ojvt7v+dn/swff+rP3Dxr/7Dvd0n&#10;/92rur/89Nu6F577Ybe9+l7qdm91zp3zLIlo60/PN/DqAXKOHDF1qqUkqaI8kUpNoRjQbrkBhjI0&#10;STCzXlqWFRVGBT1MSQkWmm0dcDQxsNQMP+ZgzJNqaUjjIYiSR41LdHJ8K7d9VJlttf8xaPvoXLWi&#10;r4Pmx8IOLwB5I2MDR/S+FnHUGHtDaYug0A/Ke8SLobFW8exK94K99yURs45L0adci0S/G0uVeXgX&#10;4qqcrhh9UPswo3Q6NMafSX5JmFeF+mGRfpB8JeXd+WXp/IzP5ktNeVb1eRHKURrLD3Q4Xcjp02cw&#10;nkeVeo7QRmXYDg+GOvBzwPR+R34xV/sVsyrQDBubODmQPHOjJAkd4ZNEnsnWQpUfJw2qVN+QnSaT&#10;tugfbdzTX68D0vU0cTzFjMIzBxvYZOHVL0OVHIsAdXkOkB6sFz04kHgH6dIj5eeis4zKbQByHiSN&#10;VVo6ZhT8xXJswds91tVH5yyD87drdZbBF0GwZ2WdlMldnjylxykvNEboWuEoo+TAgrc7oafNsDZK&#10;GpPOMkyHQYqzjGsDv0DIv2vhR+lsgNNxgKRjKPF88CZkAyM+IW9Jz1PqZdVNm5M3HFOcY/Bw7buU&#10;BTWUeOjR0O2KFQvC4ttj+8wpRslTHXAcgSODepAyjeT1Mi5A8HquayQvfdJgahdf4dtJAuD8mYtz&#10;4ysEBbnDy+/kM9n4P+rTxG2HMUbkyytBSORMKErrHhLFtBZdOB/Hz88sXZEWvjDNacYi+xrwuj7h&#10;8J09p3scJs+ysqQDCa1e7aHNi4LMT1C3uTHapd+h6hKGNnIDDfP8rgYiPRs6QtXoqXZdRF87ANQ7&#10;zehZjHQMLqoV3hbhLWo6rTlMfjvUacaB52Ka0wwg3TNa/RicZvTpeZ7LoOcbbL9DXO+GwWFEK57o&#10;9L2v42tAqVjP+Po84Mc+7f9SPtLRhYyz9hROeddystEa01iJontFYx1qY2j3DGRbTNvRyMd0Zxkx&#10;7Q3rF2tMtXaUnGRp5zO1aSXOTykGE5aVwTS1ZhKmBfLKzi+cVJknpNDGLq2ylJym1Upr8MgbhkG3&#10;PMc5mD7k+s32KhTikwp5nkuUOrxwki8A2JwAm1vA2bAv6Z0IdnC7HWh3BWyvvCONHdyud7DR1yep&#10;hK8qgZL6cBkaYQWFCJzWB6ENcp9daU7IcZSyixxm68qHzLOKgXqaK1QaHd02q0xFS3gYtHGpxLNK&#10;9+ciLyg1z6e0cq+CpvcNfGM0Q+PE4Bg58wOyvqsu31htb3EvSRPoALPtB03cyVUr7K0qOYqxwjN5&#10;ro+IYXHslf1XlfOyhg5y9LmaNEp/bdTIvAKs+V19vIMExMdaz5/ftWzmPMOa49Wd4rDxG72TYcmf&#10;FdazkD0vRj7PQHGMCmSsj/VQ2Sp8fbGxZhiduqUEDeSXmHWFeV3YI0TGba5Lch/k09+gPfiK+lgd&#10;ZqxYsWLFihUrVjxOeIrwDIBvffdH8IBOrs66h1/bPvvw9uk9unexcbeC44zrruaKFccKOunc2W5D&#10;FwCuzm51brchOukcdqDLP//UPfepP7q/vXN3d+vb3/LMnbf/zHvP33n3/37m1z/ySnz8Q9+GZ59+&#10;S/fwhXdhu/0eOPfNzrnTmG/vJKMDEQjYOOeIiAYX9iS0BVWV4JpyAFBP9QEWph2NVkRDxQlXeiaH&#10;clJfYhSlK8RqKAcbH8iXjMqlwUWmAxXv1b44N+VCcwXISxhGovzA50a33ZrrI+NOqfI/9F2a70ws&#10;7iwkayAbZ9hdlb1fjy7lrzfHS3q+fsVzRcEmq10SSTI1Dh+r0qcG389yjORrsoPkLdq5KB3AVuPZ&#10;JUL0n0X+LPOAjKyDhocasQiDP/P5oC1jYbjHjImroEQTteaFg3GAEwvKSCQjm5BOfb3yoc8CtFFe&#10;j3Qa0WzytfcWc3LQzGBX8g8g5yH8k71DnM9qzFYSWiWU+mcBZxnZuLv8cDUzPBD0w51lDGEL0RHQ&#10;pK8S3lNitvwyYiAN7qeFk2G8WMU+X+LOMgCwy1Q5z+LhXB4fzbNFX8aGKbTIwwOaXi7XFjyw70jj&#10;5Jook0t2ad7QMV9oC5fqLuQv4fBfVuyN6/q6avc7QXmY5igjv7A8lM3L1dbTRSDpbWwv2cKZ2SyU&#10;6JZ/AipNh+9j2WhZadMmq1O2wVC+yzTWZu0xgMbvOPbR42gX27W0R0OrK1YcMbT9lMb7ZXqedmye&#10;hveu0ZFBW0i+PXXPF1y+UZRC+1Aavjn/n6IeCImiGVro4/C38WEs3nKGEQsg19fGKk+8QaHcoTpD&#10;bMjDUiZMyjxk7Nfr0K8l3m/tWRYE30/su8eQ20dN5gT4M+9/XWenGdK2hybPFMolNoNY+2N0JpPn&#10;7Q56rGHPx+m00Z6D4n/54JmDVrserKWxzN5pRna2oTl7IPT+NQqqi0XB16V9nGZUOBdL5s2BTjOu&#10;ow8zpwre8UQ8zmmsvyk5GknO5sz3U37WO63oGxDnb2H+yLUtcXxRqLfqJEPk2XoYHXR6MVkJBVkh&#10;NzK7yU4zgLxN8TuFz5ytAgOha+tcS2cicuxqHqFadS05yNDShWeZb62+4OMT5dkgwNIUWbgSQlFW&#10;HMDqoukjD6ln/o6sgnRgkp6DTM11SvnT2xHqUvrhkWoGjPK7YaRN/plYmAvpWJ377+k+hYjgcAKc&#10;bkBnZ7GVrtuBug7odsBuB1x5ZxrbbR/WdXBdh0F+Cm/29Q0zJenRxLIb5a7W1tyq63A/3uYvgYe6&#10;ZzwzvE3Q9OT8/fn1A/SJGfoBKemy6EG+1hJU4imWoW2NrMM8s9YjeZcsK54H1uBXAo3vHqhEF8PD&#10;s//kTXVhTjtock6VtVzTU7Vou+wDre0ZCotZjeXUovUKbS/JpM7P+RJJSD4W86khWI2tSfMy959h&#10;gEoCCRTasNI3mOcV2z3q6EI0S9sXau8f/xzPGmZsBvz4OZ6Ov28ufIdXK2TTCCV5A2BzmDBprKvs&#10;RZYc6xjMZUEx/jHMyutmtTn7kcFEQcuTLrTfW3HjsDrMWLFixYoVK1aseAzx0fc8CQB4w8+/D48+&#10;942P/vJ3vuPitb/08btPdLu7u83l5qQ76665iitWHDXOAWC36XfR3oHG9s7Jzu1OCQC2zz28tfna&#10;x04vPrW9T/dfvr370//VJy5fefcPd88/+D/o4//2Zds//cj34Lnnvw+XD38Iu+33OOeeAHAC9MoW&#10;Itpi0FL6eyNEznvSaNs6Q5GSXPCwqlC5apph2NwspaLEI/4aq6In6l9U8mIKsyotb3kpUg6rNCrn&#10;RWrP1o2pWjcqgKHtlS9EWcpqNZySBF55ZhDFDWh7DqHgHJnKVr+VXnvxXZsAACAASURBVN2vOkYu&#10;1dptKXRH2h9fsRSmNQ5+oPIiYDhQS6IoP7dsekkEyGmwGX3Kg7n/n713a7YlOc7Dvlp77b3PPufM&#10;4ELiQhIECHBIcIYACEIAIcG2JFohRvj6oAjgxS96YoQVwQdF6AfgH+iB4Rc+6cWyA7DDDDHMMMMS&#10;SfMCmSZAEiAIAsSFA2iI4cwQM4PBnMtely4/dFd1VlZmda/VWb3XOdNfxDl7rerqumZlZmVV5ur+&#10;ls7Tk/sGwvq0utArOTHNdnmdHFBJ1TmWTzzgNDzQoBeAK4xDfgkrP6BO8rP1EM97BN5e9eJljXUh&#10;eRyEQz2iryRTHuAHytAufxyLGWgDSOkhVs0u7RQveTuWHy6jMVM6kS6Y0b/m/FPhowjtoFkYbbiR&#10;5VhhlkBEPdJ5zeed5pGc0KNMVugnvG9OQ6ULcDXWmUdOG4DObClprEB4D/08Ex/i4I6UFS8UUowJ&#10;bEH5FSCz+fSOysgya8o5bc1KgUnqNQI9H6KfOY9SdCcnvJ7IUJo46oV66HR8uJ4nAYgOTwCSNO/S&#10;PidLrgtkIzsr9nuJUlAO+tlsj3EMJJkqOTNL+W8UnF5DGgrpIOkCTTuWlRfDi8pE+ZjCxhTI8zzC&#10;0ALhDV1QlWhsjNw+CdpcsOAxQsluNSbYjbYvoe/MsG+5ObRjFRx1PX/GswKJk25AktI5k/kwdg7A&#10;qv3cOvV2aQMe2lI9vF1RqlFlJ3wntnu1ptJ2d6xtUVMVXfefRJOaUxr/PjMO1fWkKeR2GedZmkdL&#10;C2SPLdlmtH37qYFvcSkJhu/JFjv0KzpboltbTd9HYzNM3mjWMOnvgNP/ZHTFtsuHBAwhtphS0AzJ&#10;hHGjFMLXubS2uT6o6aCHVEvGakzQDECmzTnHkJ95hQ+uZHMwcwxE1kkxaIZG9j5dPi1Pb6m3327p&#10;A9ubyzx44Iys/xwuDZYRg2TwQBojh+IYlI4sJFOf7/7X+PujCk1mUUgm1vhZoS/rABFaewD7dc8D&#10;h9A0OQBDbp/n46rpB8e2L3k/0Q8Lk1ITvNrE/Jhr5ceD2zX76iHOgzwiVNWleQ6rHzh0vFX7pBnx&#10;Mlkz1rZInrUqf0rfbZZW1/PsbNAB8L6/juucA87OgHXnqnVJ1mqzA3Y7uP0O2O/g97sYTMP7Jtlf&#10;OKpjCPTejrokCFm/+bOJcAAw4GCePCLk0ut+BWozWb4D1MwJPiNj/r4xX9Hmp7JDueuVdaV+sDHg&#10;bTHov6ZfWyFTXqiiU3ov/KnoYM37bn22Weo7INN8SHcsPy3LYv9YOViIpIeEdAh7z4Qk2Lgldwks&#10;lv0xMmk0CpMabBPiZRttfRvxOb53rhQYKAZM47onvxMS3hNkl+mZfOU7C8U1Kt2tTOw/Eq0Yzfco&#10;mXIc0jnr+9Hfv9Xv5/ZBvML8PkJzTaFuQsFU8iHtfuKEVFzXg/sQLUOyfzhsR7Pg8cYSMGPBggUL&#10;FixYsOAxxrP/5hcBeNz5xAv+wdfcvRdufePhU+989x2/PbsFAO5871fXVwCA1fWVB4Dm8sHMp0UL&#10;Fpw+kgAaHa7PLry7u975/cZtvvXFO/hWGxFj9cQTW//Jf/H/XLzrzn/wv//5J/ff/sZbt89/86N4&#10;/fW/77fbD/lm/wF4fx7K6cwTOwDOORfdkbrYGUdaKPhr7KDSQz54Eo0HQ4bSQ5umGHotjN/crs4c&#10;4UDsREB+YUAzhlW52GFp9A/zqd1gTE9K83dpXs1xd1L7lH4aH/IVHai5LRDsc8zHjcqn3Xd9TY6Y&#10;9/g4d84zBb80SNNMwQy9ZN2Lc59dC8kyTEJ+8TM9jAl1aMtOO7hpW2c0dtUdmgfok4up7NxN4Wvx&#10;BSNUd+ou0JlGhslYaIZ8o/bxC0M1AkRA59Ue+XpI3useD126q7IuaoxFe9quPGN8K7YJjC74aT7N&#10;a3SYCcxGG4NzS5zP4zuCuC7RWJVAB7HBtuNBKoLOP8LCCPOBXojEyy6Bz2ZMJS/HrMkCfVQbHzAe&#10;sMpoB0Amf7nDeOg+PyQPqBawgNNQpfUFQOcb0kLi5DI2WEZIi3/t57tt8zx8KauW0EApsEVCO4KO&#10;lw71DQfLGOPYU92Rj+ve3AYh8EGaBJKd06nj5dH5UV+oh06/h0PmsAPkaSEvkDqQtXna5or3YUI9&#10;6PlfQCkox404s0h0Fz7Tv5rj6Y1DkqtASmfSM8pvnZyV64GFYvo8kr7ACzuowEcXmq7GITkwcic+&#10;6R0D58cFCxZMAJcTQKq7aPlDPi2N5q9qyzWGGgyDwAWdE9CDVJAiV6tepITxYP88kDkDA1yC+HTr&#10;yesJ+YPTYO+h3GXoNBRpz0GdPDSPUGkflFwkHzGfg/YZQJQ5kkM9Dwp2qjTVgW/9siMj9NMg50v1&#10;TPVXjYXnJwOmb5f63f4lfXGhf11Bcc5DwZX3IA7Cnh99B5xnzwzbQuptaSAsx9xZRQua0b8jmB7s&#10;WjoefJ9cCpoR8mvvHrDuuYOP9OvrqfPHzY6hzDe6lpT0aMszCOVMDkBGd3wgcl8jwcGq4NTLA2WE&#10;QBexn4ONJ/lZGbWDZrRsm55F9nxB88kJfE8LpjBLENgKoO1V+5TNZ68cOOeSvtcIEMFrRnGOpq95&#10;KUhG+E7tmaVzGekOgsUZnx5EHeg5Y597FikiKeaSDpm1ScwwojK5Ij34i8tq5Bjfgmk6jfQr4aa2&#10;SmmPyOWOJMdHFe36v570Bb5bk+3YSAE1wjbJrc6AizUhgU7H8A3cfge/3QC7HdB0wTT2e6DZ85aQ&#10;9uRj5mMbFf3FAGH+JJlLyTryKa6idrJEldkGXKxtiLTegGzpZWQgJublHN28wvwYzFOJ93YJafcO&#10;4lcG0NaeCY0y4ksVvfY5JQ3W90jbtfatc/RdgkTrfL4lnddMsWA0bxw4okjzXJ0n40D5kViuBT+q&#10;GMBocFK1O8VxTjVGaLDeKwYGGuJxUgAFIJ1PKcCKGWoFSNEImd4PEu+TlRiAAYZ4ywTk+ka630/m&#10;OhmSivObNFCYa5NyueLUQbrz48DyafNsMSF1x1PaJ4i0lI0N76cvvLzgjYAlYMaCBQsWLFiwYMFj&#10;D4d7nwPwyc/grXfftH/42v61J++fPXz9h5s7Z6vNBXbAat0Hy1hdX/klaMaCBcMIQTSuAawuzpvN&#10;tvEX5yvn986tvvKFJ3ZfXrndnVu79Qd/4cWzf/zf/frtD935zMN/+wc/vPnWl97nvv+9Z/z91/8L&#10;7LYf8d7/KIA1uUjjHdB0h2wr30XOwEE7dy1bOBBAbkgpvTY+wzC0gx0LQ2hymYOlw6W2QGon60a2&#10;qqNlzcAJQxc/OeVkNrAhw/gElA7zKlwIzeYwOdSRXlD6bnFJsHrf+Uklm9iBea8eIKZmcJy2Ashz&#10;FBe0DJd9qILBgxdKeo4+72aTvV+6yGfTYIVWj8YAffJs4qtcTtCDAIsmsv5ql1qnVQKF+SR/9Nc4&#10;E+MHlUZyWWyDHT2UAiJ0GZLplvwXSpfmqvMtwGYsPHSZTS+oa2dV2pmT9doIqKizJdUoB5T9Lz90&#10;+QQ1R3I8p2WaX8id1VmfC3G27oOjRaArhHagHxiRXxjyD4qhS+/G46Ndho1VR1krHKYiPRx3bKyz&#10;yxSPNB0h5zuAzHv4HQlVjxT4WJJu2/yI0hjdcLAMoNfdtG1ZOtQjy6w1mNqlYPp9Ngc+TnT8O6NP&#10;jaWBpSWZ6Mv8GVCPaHPwX06U0jxZk0ElTpbvKpTVfae0pThQ0b88KMeNB8sYGyiDPrtRDOxvEjoD&#10;yUcIlJMnf3VkMXp7tMJGFfhoggdgCWkBY3V8/o4X7AsnQYcLFixIwNc/kOo0PF8JWtCNUwhw0O31&#10;gibpQ9tAubvXbQdA78jruv9Wru9f1Aldf35S6G6rckl7+VB8UGLQix3irZ2KMte3KRiJqLIDpAoR&#10;fabZRKR9UD8Q40QfFZc0mKC0pR5rY+TpN01XAqj5KntGpiBzyM2mzCX7H77faevq06TnJwGlj2Ig&#10;gnZhJjp36y+56jL6XnmvYZth7VYa2Kdzu4BJvdQ2k+4/DgmaAQegKS/lWUFlTSloBv9OHWWPWOu9&#10;Y1c5aEabd3gMY0ZjZHyDiuQQCGLISXkKL/TpfljNVnDATcYpknEf+CVbS2Sw2/Hug1qkdR7A1VwI&#10;fMKCZJC/Vc7WY7vbv17pCyDw/aiL0LVfKdj5TFB/lZz+jWPQjx39AZcg/yhqjIuq5hiz97HtHnOO&#10;VxrfQ6G9l3ZbYEy1EaqiIj95RjPQB4foCDxv+r48ByFH+7/0Nm3duPp56drzHFzGJelWkGzeY/If&#10;AH721KcHGd2Nerc3CultMI1+/+ZC/e4MWK3hLm617/kGrtkDTQM0e/jdFthtgG0bTAONh2/2sZ7Q&#10;B0flD9k3MimVpRwKehaXj4Egmwmp0HsxYuAUs/MmTp/jHpHNLaAv6HowkPlS0KYAGkTgMH4Fkjax&#10;jUNBbaZCuhcb06HPv0vlVva6hRyfq+98DPh9FHEMXK7gx70kppO+xo+rBI4oI98y8x/C6tPN+21u&#10;a9QmVVAYM2WRj9lYfWRMs+r1+9CgF3xu1QApFmt8TjqX7oFIWWve4+D1Ha4aDhSr6xtJvaG6bB1z&#10;bbengWpzbR4chZYd5lJY3/3L0PcbE1Gxz9LdLgC9HUczFIoy37DPCx5JLAEzFixYsGDBggUL3ij4&#10;7KfwMoB3fvLL2Nz2m/XmetM8eHDr4uKJu5vV9dptGr9CGzgD99IgGjfZ7AULTh2X4cMtAF1A97Or&#10;23u/d+5iD4dXXjnHCy9dPvzy1p3dedPuif/qn3/x4Z3bf3rL3/9fHnzxD960//KXPoz7P/iQf3j9&#10;97Df/H14/6QHzkKxzrkQJt4hmBW8d3BDR9zy4ahoDM+MoKFY/r4xLI2/Xj885b8fIWRQ3pnhEodJ&#10;35Uy6CFPrI999jyRPjeY95LjZEWIh3t5pvaBeNPOyDjIv5sfdhTSBx/LGarTvdkYaJNLjaHC4yRN&#10;4ZNTEQ/581+y8s4XSY+yZ+kSgdmvqtQM4gNgkABL92iSz90g1bjhpa1JszXK5WpyEoVsLA4iQ2O5&#10;rDltWxTNLtLxS4HoeHXJf6EUDMGMZ2kO7PTZVJRueHOHdaB1xshY3YgyLKAFlDGkDSCdW04f7fOu&#10;+hH0odGYeUCVWZz1KTPghKDMc3zk+8HRM+nlTG66wk8MxyefX4E/CBdaSr8kWZ1+YkXCmFBeY1oX&#10;CouHyVQufySyA6DysRpONkmbhXGrxJeSahN+JAe26OmtaxZTXQA+1CPLrKWPS/JOe1YVGXEJ3wXZ&#10;yM0VWXbh/WQspXorwvf6Ow+Mkf3iXvcZcMkSo85OEl319xSFX/Hr6urLhuocNAskPUtzLqXfb9yJ&#10;tER49C/IM5pX0ftptgOKGW7PmMJ4nkcMkq4a0nma9p3np/lOKkjLggULjsJYnbG0zvl7Ne1onR6T&#10;BMPI2tr9530qFpJiyD4nyNxVl+ZaJT849Zba7UKbYt9DAhJREtsRx8nBhee+y8xFlocsB2OBbL9C&#10;lR8AmaJEn0WbCU1Dn+eQfQsXt1J7JWj7Pc2OwJ34TgCD5ivI08Hfp87U0n6HB87g+6STgstJj5NU&#10;ug+kClznbJ/YIWbal4S1UNqomu7n+SaYbtWOC5pBTRtFk1es3wmfDUFlgxT8QYLB2k6DsCi/wD52&#10;DGE/MsNmbyaPjXlfPg45faVtCot5uD9tmxFpmjOCtnyABpeYEuRCDJJB+6o3+yik5bkkhbMLyf/E&#10;d//n5z6PLiT7MHc2ds5Ffh9HzRFep5RhCYkWtDmaSjNS+0vBrjRZLtndp9riZbt++yRVQFP6rg4+&#10;3Vn1vE2agqxBy9NX4uNI5OOiBzaZiiPG2REaqjE9mlN6+MzzHiiXIo/Q5DNCMCSXrtEQbAdt8Ayf&#10;tNUn2y+s2iAacIC7vOqedYEy9ju43bb9vN0Cuy2w32UBOeAcXLYPDLTSUsWxjrTcqVHW91L9JKqn&#10;7QuFwmFAF2RcJV1RWoLJEpV4iDE/qaQjATkPz3juKH4llzy9cay/1md9kpKaEB/N2/0lfddkt8l+&#10;dY6+U/ANlUTzpfeT9In9r7gv6LRYUf8KOhzfH8V3fb6vAABpPzEJ1c62JV2imy/XfRY3bZIuYgzN&#10;Pmsw775EzN1XaV9Y0tGr3D+jaTVRmk7xDB0ks8X6LrRpIlJ9g3SSivTiXOcwm+ukUGc412wy+RpO&#10;7uvQrDPuewDTPpf0yraPSh2O03RlvrbgkcASMGPBggULFixYsOANhq989gMAgJ/457+DB9/5kYfP&#10;/vb7r9/xr750+4mz/e3d/vrsrLlsVusr31w+cKvrK7+6XgJnLFgwFauLdePOzrzfb9z11//8rgNw&#10;fQmcX711g0/9j79766k7//fD3/vqE3j2q2/effsv/567d+/j2F1/GPv9z3jvn6BlOed2nXFhFdJa&#10;Y64fCKIRjKCKISAefmmHmIZG77HphxStXIYJSOy9Ljd8Dx3cT2scM4JaGr6jLZMbtJEagsJHagvi&#10;pwD8wpyV4ayyY2npV5kTaPbeWBA7IDJpXN2+D65VZd75ZZ3BsTsGGs1XMf6zyeXDQvvvpAwBNsZ/&#10;7cCMXopI0/nZZPp+4lxX42Cm2vwU6DObE/KZ8iYOk4u7yNdhFcdu9RSqawNGkCGlbW3QJqB64BSo&#10;h4zxKZtqyX9BuyxneoG+4oVmAMpyyBa/POUJKXEFpoLcBvS1UEF+l4KpjKUPtRs110pVZ/0BfTzW&#10;i3YgEloJeswQQRnSyxwBZwh4sIwxF4+lYBk5Da7AL42ZYijog2ld7Luk64dFxPnMIcEyDnU6O6ov&#10;A+NW6XLJ2MAWtM8lHyROc6GMGwuWERvt8mfVHfUkXsT1HEJnnJXxNLDPmQ7GM1WiVYpuT9CK7Y6O&#10;yB6BB8/wru8gv6gXnZwkugrVER4XyuT10O83GiyDfwbk9JMJWMAJDUjpR9L5GT0PqfO8eFpEpHlO&#10;vxKNjy4MjxzGBMig6dL3UnCM0nsLFix49EF1SCDVe4b4CH+Pp4/ZM3f7tlHBMAB478uc2gXdoqvf&#10;oQuKQf/1Bcc9ddAPaFsVRKkR9piZ3hX0V/bcA5nKxUUSzQfylz6LfSB6oeKoHD/TZ3wPI+2DSpi6&#10;nS7RmnRZXkq/IXgg6590bOK6zJKOKqd1dCvsiUr2oZOCy/ud3EsX+tzvAejiCFA3NObtVs8Aw2eT&#10;fT2bfCCW2zahHCxDC/gQl50w7o7XL+0rrceV2yO09Wxst3DQf+l4zBjC52NoNTIZ33Aj6pH2h8eO&#10;k+/HJ3sk0FkpoG7+fuhTyJsv/N4J2MOz9h8aLKN9qQ+SQcvMAmkcVqqIKIpJuX2Qjp4nUBHKxXDk&#10;d11ploEQxvWhTsAlKqtUmRVkm+8+R36PSM81AkRQSOxdnqPpa15rf24rhdqvkv3+0DEp3+3JSz9M&#10;mTOApBv3jUQIlqC3cwy4sspL6+csfYsEccCxo1NSlnn7bhhcZnObo4Gsln4JO7EFJ5mpbtPNg1B3&#10;4C0+7iV8Ns0uBNK4uGpXUMjb7NsgGrstsN8Cuz2w38Lv9105PtKhi/XnjCLO4MD4uK5Tmq4SRQoZ&#10;g9CXfq/gxfdtbNlU5+YIMg8yGTsIicL7k5pH6DIrfroeORjAabB70n7GkKdW7HtOfPRR13apa91f&#10;59KgWW2yoX5Tu+98IxXLRy6nsulkhFHejB3YtALNG0AL8hXmS+NHLbuS9xVdwQYKldJ3qzlXFzPS&#10;fQxPj48qyXNtvg1sYJp+Gdeqcn+T7gWrrPHKdN7WwTb9IS12rFu3DukazmjcUEeW5KjRMKhzzff4&#10;rF55ruW92nENC4X7eeY9QFqu8Zm0rkEyG+ovvM9T9eqCXtll6LsRaD+h65nGf8EjgSVgxoIFCxYs&#10;WLBgwRsUz/6bXwTgcecTL/gHX3P3Xrj1jYdPvfPdd/bnD678duXOrq+akDcEz1iCZixYcDz8vrUE&#10;nF2d7f3eObfy3u+dW33lC09svrxy61tX+/1Pvv+VJz72S7/pn77967vf+cKbt3/xp+9pXnnhp5t7&#10;9/6R225+Hk3zY977u7Rc51zjgAbOrQDf3b2QbjWRr6LxS4KhQaxtrGwUsTCAKobd6BBXsPuCGcDM&#10;gwfUvICvOZW3D/Xpi3awMQbxCjDo+6DBkvbdaenCOrBw9isZ/0wuvfI2MmvgwLyXLqpUhdmFX62D&#10;woF2Uj99V80wrWWSIZ6UT88keZXR+Vt5f+jy3mjM5gQZK4RKn/zwNdqvyWFNIrMM2l66gGl2MX2o&#10;k4xOM4M+L4PCcP40B3fjgAgAEvlKnYypz3XStHhHIeX1VS5Yas7+ls4K/Hai5GTOl01sHysDyMvg&#10;70xBKaCMIUqBUID8cnfWzOigowfdqBbwgK6XqoGwOP8I9YUk4SaLo/ln4COltWJMM7l+LgfL0C7C&#10;h2eUt0jBMmbhM0AdXhMgeSzRhcQ9nQKfOfVgGVbOFEPVChdjpD1iHwhBVlvo0Ei8SSyzlj4uXQjm&#10;36s76HHFRyJCSl/kNbCsnM0lumKp7Eq0ysB/fQpAwoeSNNe2TXRwIEuXLreextKAoQmvI8/jxWJX&#10;kcY0lHTNkqPoDTuLDijq5HOB9g4tAlpeTrelvWxpLTyCkPg/xZDuwQMERcevwjsLThYn6TzN8Ci0&#10;cQFyOQTkuhJ/LkELoBEdJDtu3Ml6gKrX7F1Wjo+vuDQYxqrXHeCcuFdmjey2jb2AKUqV4JQbnnDl&#10;Vmyv9JyUKu4vhHQu/2IRVC8U2sM9Q0ttHWtbleQ169YoDO39xnyeGWPMV33mfGok+146VbLTcADf&#10;H50kX+VjgrTf6ZGTi89dQvThWYN8QdRpc9Lw0lo6dn9fcr5wqaPKoUEzwlCVbYV8DIdsYxPA17YU&#10;NCPAcD3HPd0xY7gCXHfzJ5kqi3aN5Rt83ID0+5F2Cb4XluyCaXvz8YKTx6tPc3lHQ/1ZewyCWgQ9&#10;ohsnKWiGzd0KUl6f2tVJQn3F9vD36Tz3fJtijmAZtWy6ktMcfRZ//KAbpp6dumxceLlTzzDCfJR0&#10;wRqm20Gna2CwP+E9zf46FuPu9nAlFKgma+VGyjYfxxOkdpYmTXuWp2lBW6RyxpGJ1FapHRXl8DHQ&#10;nBeNzmik+yFB/kR+6mVVSVufIYiGo3vMEFAJHeWwQBou9OlsDZydw91qU71vgP0OrmnawBnbDbDd&#10;APsdfNMAzR69zayvtyfVQDtQZVDx18CFoc9VRz0oWN+5KeCNYPQpkay4XqX3Dei8pB9NRClYUeQN&#10;vDv9y+SDVIbB+tZ0arMxYG2X7lcUunasvBvXtMp91+4Fa1eKuXjQ9ngWioXGl42CDQKyDichV/Fl&#10;ojAJ4CPZEs1tQIpe4Rg/zua24jrnZVfotxoIgSnM/Ny06hrXxtSi75LtJaZD3ywk63eMXnd66PUD&#10;YW8v5JtlrmsGyRjDi+MFAsy3risGwpkWuIj2WRJuC95IWAJmLFiwYMGCBQsWvKHhcO9zAD75Gbz1&#10;7pv2m4fXr73N3Xnw0tnFXXd5/wIAVtdXPgTLWF1feaANoHGjzV6w4BFGCJzRB9C4vY+ff3B/ff36&#10;n1/4b+5Wq1tX+/N/+M/+anf7rV+57e//u+b5b97afOEPnm5efvHnsb3/Ib/ZfaILoLFC69oE51zj&#10;HLorLy6Yv4h9pDtpCuCHAAlogoHBoKbzZWfX0Ixfoe36ZR25DdUv4lkZQPl3etOJPuZTGtMFI6nF&#10;AUdlh9vBiyTa2WR2LuAEY+HUxvHxtDb2lzpXQHLmKzspm9F9NadifvDMDZ0M/HA3q18by+MgBblI&#10;fqnKp8t0yE6dXd6rNT/ageRROIA+Jb6kHdyY3eCsvT5L6MZFIznH8ol0bkSvWp9nGActIAIXYaVf&#10;mDTjV3MEUAnqV0ne0imXHNZLtx8t5dccwUOQy5tsboXuavrbbPJMcuCttl742ud8NXwnlxuKN921&#10;cgzAaaMSzcTqCjwByOWm9EtU+QUZmRbNoAUTqTVOcaoVhYPekqbkMBQsI6kjW5B27Y91KONzAsEy&#10;wgUb7lekD/NwsIyqjmClYBnShbw6jYCst3O+xHiZxPqy19j7kX/yeivRKoVHdjFaC2JBP9Mli+4z&#10;CjRF6xkMyHFT0ALdAGlawKw6uYYSwdG/IM8o3HAR9LNnaUneQwoqtOdRhKRXBEjylL/LwfnfgllQ&#10;Q66NueB807Du80k6ij+ukGzYwiV2rtEUy/Je1T484XPOufb7Cr3sdJ2uOcC3ioE3EHQq11JSp7Rm&#10;rLT4PtH56UVV9cI1f54YeVK1jFZO0yWRF2wAUnu4Uk7bMuXMQ9uWHwvJBis5xEjpM6JoehpoiqS7&#10;ymnpfktycJX2/ScFgRy5kw0dS8eV+WQjPlPQjNAo8WACwqQd0g4hPx8U18ly5sxwSNAMLxcrQNoP&#10;VhhXbU9d5cyFVDtyDAPiGJIgEMNjeEh7yJeE7iEXzu062t9RlSt1AKkdUBiXjOaEfqX01svS8MB3&#10;DKAtJy1halALGswi8k32d/rcueRzW1+ov9cj2u85n+vfjZ8yvh14fM39Qc0gS1qwgSijqF0nvBNp&#10;oi9lKMjEoSierTH527diOs1I43vM2Z0agGRkC7W8erAMLhdmAm+CF55lD8bILS1PnqbR3PGqLmf6&#10;vASpPyeAMTJmCs9GGuwhr5+tS6bXdEmFCjpeTNrYjrSPMirsP3vdw8epcHBtEI21A/wlcNVl2e/h&#10;9ltgt4Pfb4HdtguksW+DcYSAHGj3rY6fkfY1EX6U2qwBKpNlHtWOQa7P8PenQdIPSQ+4I3nWwVBG&#10;RTrXdEijAAIa3+UBoGSWyQfHWMfW9Gar/bAmINOLKeK2jPNQ8z1q1b4zWtWUOZ49PM6UCcNNRFb3&#10;gfuAART1ra6fIj9CNmr5XmJKEzU7kBlo6/ln6Eq9arMwWueh2Er9LgZCcIC2JwQqr/GMmAzpXDKa&#10;qEYpIFdGJP3TCIP674SivaxzJT+aM2quwx7Oaq4Vuq4Z/CjwEBNA/AAAIABJREFUYo2vi+vaUH5L&#10;57eVg331PxDi0/7FrFLfjHWWBY8UloAZCxYsWLBgwYIFC4DPfgovA3jvL38e99zZ9tI1r/jmhy7X&#10;zct3H66uz92m8Sv0wTKWwBkLFtghBMsI2K3O9hfrdeMB1zz/9atVs3VbXMCdr5vzf/Lff3H9oR/7&#10;f3df+psr/5d/9ubNd77+lPv+K7/grx9+BLvtz3rv39WX5ADnvAP23cnZqjMARPMjgiVANHpSGBlJ&#10;xAGYbiiRjFyx2s4oEh9TeyA75KjibKkFjQifLSBdcCsd7ACpMTS2lRpGT9wYyKsaMlhLBzuqsdCo&#10;UdUCRnAwS/PAvGtOyuHzZFR3wtd4VVzM8hxmB7o8k4FxNEyzZHgPFwGUZdafY8j8zCxYhjY/ZrTJ&#10;x5GfhIzkS9otL6sFWjM4AoCBRaifR8QuagdSxv2vHBRBcmwP6Xyqk/ciqeiXB00vIfDvlrTgkXcy&#10;u70InbV58g5IWdYyO6DUb0P5pcnt4E6kdVdiBdz53NyJgjv3AlXWS04IK2QH1d4r7IXIf5XJ0GdW&#10;TVb03ApOz3kAnRXL4VQ5yoNXpXrQKim3WrCMUqACS92Q8hyJX/CD45I8AimLfq4lm5N+CONTc9xC&#10;tWT+S8EyaJ+Hh1kPllHzQn/fqZlpMG9A95crfY48Z4TIHwEKffL3adm83pp97Ns7NohFH9gzlXkA&#10;4FfI0yh9BdpkF374rxfyX82ZFRrdhc80XQqkcSOgdCLpWJSu6HeqHxSKoEVp5Okkoqf18c8D7XkU&#10;UAoqRb9z0Iul0jNJR1kwCYfKKu4gZ4WTc5hmsOzvsfz7JB3LHyFEzaLAN3o2znk1cv7lWqcgrFwv&#10;D53rvofyqEMleZ2Xp7U343u5wSUWf7D+Htrp0nJz7yb2GlNiuFMFV+FoI0O6KOZYJq6Eh7pVG8yI&#10;LnNxLKUfi7HnRJK9bgbwbaDkbCsiDC0jEcneF9O6+aT7pZJT8knyNkbeQ/5X+qYmBM3geeq0eZSH&#10;9TFN0AaDrb0pQTPi6GRsjtKHY43ne05D8L01PwestH7HjCEgT0kImgGktotjcRTfkGwSExymUpoh&#10;e29qgxHGJ3sfzJEXEr11QTPQ7f8BeN/TVwhwEfs5BSRYBv2bpR1ZfD93bTme6BFtuUEYd/1zwprM&#10;lrtsY63By0tlWdYjnVGJfUnmiSSTceFtO3ZcfNsIca1paZZmXIs55vnpGA+VkZ8TaLZ9QVcnpVST&#10;tRRSEzKRxOUUfUFqJ08blnGJrkXPkYiMPmxEQm4ub9NaZxvnMdDs4YYyO44zkTWaXC7rjIfVGXVx&#10;1n7vw90U3wW/AOB9l7d7f7UCVreAi6713gO+AZoG2G2AzQbY74D9Fn63bz/3lYcWxEAaEsknY5A2&#10;PpGzQO4Aa+qk3raGfR9Bp9l6PfD9Q6DpQxXubfDgGcMsM2QYy6sOhBCw1FSX1hRUL/SdfvctffP9&#10;anzdQueo3XeN8QD9tEnTGjNoY4fppG+0HxCLFnQ4gOgRdDhIN+M9JbbHiu9b3NvT+moy74R4o6wm&#10;kyXZ8ACiKNrOQ1qHMs8W98bZInZI16d2p9wyoJ0Kjc4n97uw+R6czlIGC57OvhuKy1RXyO8H3ehc&#10;UyS8fGrnw57c92uYfqZ9ptM6x7qeCbk9RxnPqFAfsr9a8DhjCZixYMGCBQsWLFiwIOILv/ZRAMBT&#10;v/J1rPyD62t/fr3ZNbdvX63v7PbXZ+688UmwjHtYNMoFC4xxiX6bvvLrxp+fO7drg1w0zz93df2d&#10;Z++483Wzf9uP37t8+sOfx7t/7A93D3CG//N/fU/z0vPv8fde/bB/eP8focFPodm/zdNV6px3cI3r&#10;z6M684lDehJAjaaG0C7CT0TJKc53XZEu6A2Wa2Eg0fpncbihHli5/Iw6qZvkK71vhQqXO7WDpySd&#10;Hm70GdCTu0AUtZz+ALsDLdV4F05ulCzxHFluh6nzefVgBLEyJAbOEhtzQNnwOb1tpeA9gEtNsE4+&#10;mxy63DetgezSR+li9nEVQCfALo0+olmG+JLZTS5Gh+ZjAOh05pI/+mt8kLghv6JsmoFPxwt0nEXQ&#10;9cDeL196m9JIZU3UuIhA/wZIdC1OuU8HKHP8sGnmXOOhBW6i8lvrbvdCRgvVAh6UxgQwlmuZ0GLp&#10;RMZxJZA6RmWCkJZjiJJMqRgcLXwD8oPtfqn5+JcHy5iNdmLDmcwZ4wR8LDi/yJ6HdFcmFXqIzg/d&#10;s7Ir6M0SbUnp1tWS+VeDPQHksqs8LOkw5/RGy+fpth0i+s2NBsug/AmQlXRBT+S0malCwvvxO5Rn&#10;ldBdxoFLdXmA0gu5WOfaton3WhR66r/nF661QBmt2Kjcd46Sc6e0lmn6jUHdPLLPnObIs1IR/HWl&#10;CH298HZIbZHo/xEAd1CgGLIdajxOy79gNEr7uGMuE1rzoZNzliaw1iWPHe9Be+mCHsTRNI62S+13&#10;jvMn+rrrmH+QfQ7kcxDyQcaXxt/L6jvQB8PgaaF9pN2kYbyhSAwuRyO8340Y95SVLuzSjmntCBPA&#10;1TY6MVzctQNBRCdToGg7DvUSpeJVUw+momSb1HSlyro73U5mz8aSzsCUAMj2UD6hZylYYb73Pyl+&#10;JvRZIkGyWMlfSvgr9r3iPiauY6mRvl9fo2muYIcgVaVJxwfNgAPQ8CXOx4yPX8VxpTbCGfc62hgG&#10;0HMlzq550Iw23+HI+AYTRcUyNTviIWPo0z1yUjxrgBY0g++rHVJ6c6GjoEvFAR5wzsP7jjtxJ2Vn&#10;xKkcCcBBy54YNKOdu7zdbRrlW3TdeISgGWl78vVYCjBhoZdqwWm1Z1MhlU2/O+eiYzod15TF9mXw&#10;cg9tJ/eNks+ac3XM6ihJcrg+dMxLe86hsrR0+R1J0ZxB1vIm8GpB03gikK09te1aPqkZLZ3SNrTs&#10;1if7izKkOnjH1I6OrKMiNFltqGdrv3pO9Zo+cypLra8phXntz+V7OegDjw+BmMJwAIBbAWcruPU5&#10;cOtu+26zg9s3QLOD326A7QbYbYFmD980QLNHrxh3Aagi7+z7FehNCxoSZKyk2xiNSvdXolPhMcBI&#10;m/MUYzov7QPNHcoF3s27lLEWiV8BJoQb+ljFqRxI2p6dexayx6GR7aJmd0pr9l1aR4kyQdOBjJ3T&#10;/Pminda2SsETkuIIjSd6BttDZHeV2Ljx+waTIN0VMFvrnHkNZedzq63zCvNtKIMHzy6UbtEfW3k0&#10;g+LQjlElj8yXdD86oWNJrzRoFi3aUJwfNNfJkEhzjZjBZK4lXROw2YgN2d0SXl5a1xqjPxJqn6fT&#10;+GDgIrXPJaI7gT3JglmxuDcuWLBgwYIFCxYsyPCNX/0pAMCP/vLnsbnzlvvffdP7Hj7z4l/cvr7e&#10;396vrldnzWWzur7yiza5YME88OvWguDOzr07O98DwLq5d9Y8/2Dtv/PsndWZ9/7pj//tnX/63u8A&#10;939/f+/B/7T5w//rx3cvPPdBd//eB7C9/nnsdj8H75/0wBkAoDUe7OM5WWcx6M6oEtO/ObiRxADc&#10;wTwLmhHzMSM3M3hVcZar5Xiq3WBMDJ/o7ZqxPeR7fkPR7mBD6p+xsZvPUzZv1KYL9jm2iRHFVFTu&#10;u26kHig7IYsZnURND7Q02uzStWpc9oF8t7t9MBS8R7s8OGSvNTl0A/R5MJufgfH1LInb4eNrGl+y&#10;aKJCk+Y0qnVS4M2jD4nsaLUtTpFNFkUzvsIvEYZ+HCOCZnH0seJbrWaVdjBXRHRWVJqOGjeotPVR&#10;IViGJocESd42LRnGstyqFiwjpNG/VeTbCiJxJIE6fE5b7W6hK0NS/AxppcQzKgcycFgJdJMfmI4J&#10;loGMN1k3nNFQxYuYbZlMZmoMVhJVJXnE+Vco2/oGJyCPmZRujDHBMsIFquwunTIsmo5dVfeOlfh8&#10;7IAqMr/QCPT0kWxAkW/OXE5/XI1KhurAsmsiyCXmbAP0fCl8pu9AoB2/6lrO6YmUy4PrxSI5/6vd&#10;bw5tzQK5DK24lsejRDf0L8gzCje+CJ++luYbKkQriOa/yXE8EFIQlVIQqcT5W9E5bpyWHi2MkT2l&#10;C4fHBGKw5kez/QLYEZib90pjf8jcjSnvUUa7Hc8dQRMEx0Xv1Z7HgBpBzsV/LK0AB9+x8TL9eqAL&#10;kAHAEQ5Pyh+coShKjjC4HASXFkXtdlxhps+pQ4bUHkmeevaMPm8HLe2jpEyN7TsXzbw+a4y5TDwU&#10;JMqqKczEwJ8dNAbCHok69vL62oR0n6/to/jnkwFfahhadnQDxDNVsOMobRZ5xKHnmLwMPuHK61OD&#10;ZgQ2kpy/JBvJGxjXmfXToSAQ9HM2PWzajjmCmsw3pL1i+D7CbpHTSb8Hl/bFQ+Ol0lsXYISKMER7&#10;Y5+ZB7IwdfQjZcf+DOk5BfCAG+kzyrwk4SuwDikdKV+3ROluQK1zb6nMpF8O0XYY32GyD6wMKu/G&#10;trW0tBLTL2PH8fOR6z2rqyuBj/0h4H0/hE708yW5tTItz6hLSCIoSZMSJWhybJjpevgsQEb4PC5o&#10;RkmO8o4NtfcGwe2V/PNE8GDu9HN/tlngoWYtIeUilKv0ncjddtsalFlPsq2A9Qpw53CXVy0vgQf2&#10;O7jdFtht4fdbYNt9bhp43wCNR9g7u+4fbUpP7iSYpXInxMxRXV1fhIlKcPSDlMlw9irdZZFkT6wy&#10;yCG6bGk3kz28xMwMUAoiYIUhxVXpu3Q3wXRfWvXMveuQaKNB3t9siosK38Smdf2W7mIYoBjohOhM&#10;WRcL75IMExuX8t8kfTKkCe3Sg91R3MhJHTOU5Qfu9w4uPtELAcT/BRs6kc1DZU1vmH1fVfB5TT6j&#10;J4XI9zSZZjDnFbuc+wQwnkabMTDXsUyLua4ZHEVrv8SvB9d1LHR6uzTaNuhzKQhdS74Fo1RK8OFt&#10;mPR5wSOFxcVxwYIFCxYsWLBggYrv/tpHgU97vO3ei80L3r/+ve997cH73vK+u83Vg1t+u3JnzWVz&#10;021csOCNi0u4M/iVX+/82jm8/uLF9Vf+5hIAsDr3/mc/+sL6v/0fnnUX+HerP/2TJ5rvfvOtu29/&#10;8yP+/uu/4Pabn8Vu99Pe+zfTEp1z+/YqiAuuGgAA771zznErwnhoxh8rZ1QpORxY0Cro2V9nA9GM&#10;nLM5MB1dBtB2QDP6FFA8Zzc0dFd1SidF8jmkXeDzT088soIsDL5+1r5nhxO8C8z+p9G1Gb1XDRZS&#10;uojh8mzSq8kXdjBkZOxXL+eRS4klO60a/MeKH1V2hi9OAJ2+udemhEMv/44rFMVLElpXknQ+UMeL&#10;XxHVg/roh0n8IlD2nIyDFnCjWjCEGgeVY24N8ynmJMTLOMbhYww0B0Zj2VWev/xCMu+uetkZ+UUV&#10;c1S79M7lm2NpYPTKs3R0NFiOYbs5rVThpy2Gg6wgk5khLf51eTlgZZljSCe0HKfIM6g+5NLFlNyY&#10;RkomAskVF6O5s11o84B8uuFgGbS/Q8Mi8aTZeFXSOSLj6PdZHcz55iwjNplViboiGO1JZfMXKoHp&#10;7hLvoWmpjt+1MqgHDllacGwYqoM/v5FAGUCuR3G643luPMABpSH6PXz2wncn0ygvgqfzImNVfC1I&#10;7dAKkhbKCWIoQEZI076PuSB947R0OpgaDIPnG4sgN0vtssassnQE5nIElOoc+47VvJ/UuJOo32oe&#10;F2TmQP9dJ59dJ5hZcAzfiQDOc3qWPjS+nS2EDx1zOIjbOnQfDnU+uAnbWlIm3XsgV3BiO9Ar01K7&#10;JfEY0kJ6pvYxnVBU1Acw45Y6geYwULLfmu+7kfVvsg+MoN9KOm+aRvZcAq/PAhqeCD+KCGNFSFlv&#10;IicwTmTavscYGZ27ftJH7R87O9WRfGdK0Iy2yTwvrVFavJX3icDs+mlmJ2X7xD6dscOwvRHGdQwy&#10;vuGO5Bsa7xuiP6/rLoc602r01j7r9+3pWPHAvV3wCdgHywALxJEHuOidjMdA0mmSYB+i8CNpTggq&#10;Aq6CyDYwS7tYKUBt3wo7eaHp3qmNmq0DL9AN016PsRdqJltJ9mrvnoII1fpeGofj7jlwmvZCWmUM&#10;NS1+0TKU7FdceVaaEOWkT0obFyyD183rl9rL23UihFcZrhOw1MGPB3ZP1iaTx7VGSeIbcTsW+bpL&#10;+AMNqOKlIBoAcLYG1ueI8900gG/gdlv47QbYboBmB+y38Lsd0pddK9NcymODJCoFHZkGSf9O5Vzp&#10;cT+BlfX1Svu/QVmpsZO4udEyGIwB1/9qO5jnm4sejPWW7H4mugZdYzX2/ZpiwO+riKxbUHCS5xPb&#10;ps21Qf9LeheQ8+OQPeWRubO9CS+q6VivErSouJM2hX1URVmuresZ5lsKngik+8dadv6q0NZnSsjd&#10;5gQsX4HxTYUmMizISLHz9r4C5blOA/U+KsFRlAEVN+cka2IfCYNvuA/SAh8Z8LJMZ2G8OOFjyfC8&#10;MfYdC8ZhCZixYMGCBQsWLFiwoIxPO7wEAJ/8DN5y6y37bXP/+29/cPv+S2cXd93l/QsAWF1f+eby&#10;Afx25dx54wHAb1fLrmPBghng162FYeXXjT8/b02XO+/xg1fXzR//xzd7ALh9ufM/8cEXrz76X/7G&#10;6pkf+uz+9/78Tdsvf+Hd+1dfep9//dWPY7P5OJrmPd43bQANHw+DvAOa7pB0BRqc9RDLgmbYtTB4&#10;MuMWqbT/pNh68zeML9rVDBSS1SUc5oRquK2LHmrkjTNoC+t3JedJKc3xw5w0Q24olG6STEFth0gA&#10;RYuy1neXGvZzGjdqn+Z8bnaow7/TU3uWJbPlawZRm75rvCga3FnbsiWrvG/m+FZyVjKZn5LBWeKD&#10;kHlSrbUJ6GvRbI0OMt40STxvqkunbVE112nOa3Lndjc41Yc6/xzeSHbhIqnEcKz5mj5EVrcv5Idb&#10;SVlW7fQyXRjKMMmpoUQb2fsuDJGL5fELqVV0uIpj0lWEnDHQZyA0EB6TvLEtvBypDqsmzzU2ku7i&#10;kmcAskvtAMAvz+W0kdOfqaONNB7Sd0tocpTegpZ0JU4+UllJ3wLvMW6/dIhekbZitfSijMBX+ktT&#10;XR5FfqXDnMtBWn71wIxAWdZXD5ZBhTrnbYxXafcyuI6U8T/6WSobMKdRCt/zGX7hRrrES9cMpxu6&#10;L8ifD9cRvt9YsAwpKAb9O+T4OSs4E5SYYkgP38lnTn78Ne315HmJ0IfawSs6cUj0AQzr3qUgGTdK&#10;P6cJHpgppJUwllccwlNKdY65YHoM/zolJ2k+B2MwZsyG8hxS19hgGCXw4ChzO6tnATLI55bF6u2P&#10;jqUOvX5E/8F1MlnvT2TjbJwih+54VvKd7Onb90n5XNfmG+H4jNgQxqC2ba0I0s5M6eFZSX8lry0q&#10;/mgX6HeQPMk7oR2krDH9l8Qxr6MmSnbbIYfyqVWP2E4eXzgrCzLppyazfL+u8Z+TDJwxGpzo6B6n&#10;Yd8rEmJCY5TfMF1MPOMlE5t7ho9cescHzYBzQBO+u+4shtvINEV+rsVdH1qQxWz8kE+Px3Hr3Yxv&#10;lJwiNZuQF/rG6UVpQDhDHqQ39IG/uxezsfLJPqXr9FiZcyhoQAsSNIOnjamZv+NZ2ek6l+wwOS+I&#10;4juhgbw1FvZY/p52PlBDPvC2c4fjIPOSd7K14bKykjKK9ecqZFJPX1CvHvl8fiyPlg6CYPsqBWoo&#10;BUXRbLgyuAJJ02YciZJYirThlQx8HUoFD8CBrPF+HcfggkMBsjJdRerQ0Fg/PrK3BEmu9A/Rs1Km&#10;IwMGujdvCxjfYHp45Ad0fYbngUaILA6BM+JMBwfJULRzgDsDLtZwl1cAHHyzB5o9sN/Bb6+B3RZ+&#10;twH2+/aZb+C962kyyrOcWR0aFOtwuP6PZGJI5LyUwWACJXtqLH76/q8ky9r6McB6+OAYrnFJH4wN&#10;t9j7CgpdLD/Pmncp7bvpeV/leS8rKMinFCB9FxScpNyJbasYOILaWDm9e3QBoygZcL0NjIeHci14&#10;UYneTcDXZoCgTGYbuYp6E++38XwDsp4NILuPKd0nkWCyzrV9r/n65nwOEOccXXqRpxvDkoz4Poqe&#10;ozs2166bQzLX1YOiiDYOq84LGzzVBwBkXWvKjZHuUjvIlVgvlC5RHq3wwTfAnmRBiyVgxoIFCxYs&#10;WLBgwYJx+Oyn8AqA9/3y53HPnW0vXfOKb37o8uH9l+6sL68vsF0hBMsAgCVwxoIF8yIEzghwZ+d+&#10;dbnaA9fw+61bPfj++fZb37v039g+sbq82p99/Je+efXDP/q1/b3v/Vazc277+7/+U83fPf/zzYMH&#10;H3S77UfQ7H/Ge3/hgbNYpnN7dkTkvPfOuQOs4JZOOr4zggmO5pJNZOwdUbMI4LM4JDGEqdAMjfwA&#10;SDOYTWqD0m/jsRh1GYKPg9Zfy8PVGfqeGzMH+u6RXTqp7rAXK7Isv3ARRKP5weotDvF0XuQJe5SW&#10;XLwUpLxvBm1dms2PNPBkbPl9mYBIo5XX5lwBEuTKUeyEaKjna9zIYF85kFPpsmNwGxm60Fe69GZ+&#10;6YB+t5TbQdaGCwRjbg3zdZElYriMYzGD3C5dVJVoozRkUhnmsmwmXYZVikx4S5cTwuWNOGCa8NMu&#10;NUxtJhsbeqHSGINBLvhlQ7DLDUyGtO+u8nIs6UeTM7X2BppuTx1WYjvIOyvIZCKVVYv3xD4weqJB&#10;Hirup8YEy+jprH1H8j2kw6LR1WzBMrRxBKqOJWkEUkIr7FmkrEBKl8mzjFiF7zNccPBIdHYeyIIH&#10;segIo/1D6WaFjK7CZ17uUB2zB8soBV7jsuEmbCIZKC2G72BpNJ3CDZJyVizAyFHaCPGCtHbMRNdW&#10;kAJFBXAnYPoOBaeZG6Wdm8eQ3BAvfo6gF4vgCVpbpLLtHdVS3nmTOMAfOH1v4A3t+TG/cjd2vqV9&#10;GtdnxpZ7qM7Tzmnv/CnCuZhPer/N0v9CLQ2IkTi0FupoRaw+tpEjE16VlJY5qjI9OnHGKPWV5I06&#10;OXkmEV1pYczuFXlgv3lfQfpIVUBNDeSiE+S9Q8HlPq1nLkh7bs02IeljB6I0VGbbP2H/FPZVtK70&#10;/C534tICadx00Axt/zcenOAcUkLkzyzRlelA1l2gObYnz3T7QnsO5DvTgmZ0I073ao6PmbS4HzFd&#10;uwA+fuovsvtxQTOGpi8bNbaWD1eMCG2NOL/Rfi02Phuj+5ScmYGW/DFurNrPbZ01zGYRIaBF0o88&#10;kMZQ9Zq+5cT1re1Pe3uZZkIM5RSdco+Axvel+wLW9jhJDkl15M6WPXz3f/bOiLbKtNc/469lvsD0&#10;3Tx7VUTKYWPj41MMjgf/GzB+bjUFb6bRGKVXctkPyO07UIb1GxkA/gi1UXtBaxt9JinrjzeCXJbQ&#10;yx2q9yIOkyyDh+ih0JYC30jbNcAfaPAM2uwQ2LILHtnb+eICb985WwPr8zaIRrfv9rstsN+2fzcb&#10;YLtpg2qQIBztHrsdFHEb3NV/HPg6Ip/5GGVLrvImUTtvNQwgIFZLZZBECIyXVFnjFZ3p2/K0se36&#10;Q1kw7V5sgqzXmN0xFdtm0fewuAUFZZTtQ8kQD7amNC3QnM/n3wAazQ/pbW3X8n2H6Z2+mkEUxLVJ&#10;9v/gG2ukeWryuYr99lm/vfqVvzdEK9Maxso15W0D85UY30jWRLBWmveK6veY4GQainQyFRofs7DP&#10;FxU5IFnXjucv8ISpqBgsY3Ce08xQlezs84I3CpaAGQsWLFiwYMGCBQsOwhd+7aMAgKd+5evYbe9d&#10;n11eXO8uN1e3drfubh80a7duPA2WsQTOWLDgZuHOzr3frxxwDXe+blZnV97vt86/+NzVw+f/2oU8&#10;qw//4rfWP/fev1g/f399/ZdffNJ996/evn/xuY809x58FM32Gex37/fe304Ld42D26N1uYogQTQA&#10;751o4LMwdDJDdB4xltj9HH0vmEEqXuQuOcpNRbTfSCebQvnZWR/LM/YW1FQY9H1wzmg/uU0/ZuYG&#10;f/QHYJMaV5hfEyO31sbCoSVLH3MBfloTuzEwd3Iszc8AzYsHt3UNoZmjLuNFfMkGZ0z1ffMGWs9P&#10;gHJ6zC+5J20hWWutTaAuT+4LxSCN8ccijUrlGoDPeQU60C4pUh4tXcyh95jVy4DWi6FmMISS9xal&#10;6RLJzLEugLzP2gG1EeilxkNpQ/v1OHPniNnGhDMBzhhIHt8dahZvrxcZjFGTC2NjjHRu8yAXFNwh&#10;gMrQWYLwxEaTsZAcmOYKliHRCCUJGiwD5C9/NyvLmJ6A4TGrhLHBMmh/pa2XxKP4Re5ZgmUknRPG&#10;cdZgGVSYScLNybQp0WpMl3iaUnYteLQXMVyqqw8Fy6DLqXfoUugoVMUuftB6eB2zB8oA8jUbUPsy&#10;61HgdAmkNAQU6Ugia14MLzrJ6wsZhwrheU4QY2iAggdU4e+9gYNkDNm6So5lxwReGOOodozskuuS&#10;tzRTQXnrTSHoBYC8k58CzUyrOYmJ7VN0Z7G+EeVJ9sTR5RG2pr1Ffym9BB8DYbQ1YRW+94ExfHgW&#10;20ML0MvvzTOyDEu+jeZVpK2hFtF7kisM6L/TPJToKKFonlC19PhB0H6TdlAFCECmLNFnvI8ldZPv&#10;bXj+oe5rovcmhg7I9S1Nrx8KrDEAaUup3b2eDDblXBfmW9H2c7qf0gL53GTQDCmox3HtKRGtLzyb&#10;AlamZCuWaCzR29j6nuAwdXjQDOJwGrtU4n0erUGkge04ngb4+FEMBR0R/S0gj1A1vqHRX5aW6xnH&#10;nKdRZ+ZigJGhsSL11T5i7+sRgmQMBR4L73Z/Q/7wbg6JJ7F9K3P65uND+Xhb92HBIeT2D58PTA9i&#10;VIZ2vhHrKMq1fFxKfUn73pfNodFeTr/9ynYz2mskvsHHo6WwvHMazRxuc+U0TNOs5euIZtDqkqql&#10;9cafDaUpWfrNTvvlYD0yFKC1j+elmHGMTwR8Ly7pM206or04ylXQkZI2QePGMuMbXGYR9c3FFwQV&#10;qtRPIZAGgDSQBj0fo++uz4Hzi3asfNM+3++B3XUbPGNKh16QAAAgAElEQVS7BXZb+P0O2DeAC33q&#10;6xSDZYwKIFWi417nEJekD20oLuZp4HoQIOvixxbP6XMML814VVpilf5XCSLAJpQLbC17mAaFbszu&#10;mFacd1Vhd0kHU5LmaZpyM7X/mq3OMICCpIsCbFgCD468UQ+AZELypxJEgacX9ZKK8210X01ap+mc&#10;58EX6V5So5VpDRPW9BwQt3J88ybpGfTlifVLMBhSzxdvWOsDZ+elMxPb4Efd+DnYrWvpPIHf65Eb&#10;hXE6/LHtUmjayDdES3fa5rvNQMaL72PeOHuSBUvAjAULFixYsGDBggVH4hu/+lMAgHf9y8/h+mtv&#10;e/Dcbz718Jl/8Rd3rpv97d2D7ZkUOGMJmrFgwU3iEgDg991R6Pm6waq7Pnq29njtpcv9b3/7qlmd&#10;+/UTb9ruP/gPv3319nd8Y/cjt//t7vd+74fcN7/27t2rL/807v/gY9hufw7N/sfh/Vs8sIqHZ22Q&#10;jKY7mHIAXHfZIvxUAbE2Ghg6BSMm0BtFtLONeJlKOFg3RS1n3KGb5smBhZauDIyF4a/kMDER+kWR&#10;NDhBdl4fTnlV45ihgZt+N71wohnuyEm20veyUdfCEq300/Qwh39XDu6S+pV0tdwjEPiJsCYpLxJf&#10;7UiQXmaU3p/extrzow20S/7Ez5yUi4Zrw/5XDBQxOAaDNMoZNx0kI4O91k+jMRhzYU29a9B1cfql&#10;tzENLcgpK37NLwpwmubnUXyN0HdpmZbrItZX7/AqFjUwr/GgUGqeQhtZPqsx0fgFfWZTEXLBzbME&#10;RTZkCTRBx2yoHENamYWXdlUpNBPgunWk/Xpml0mgG5eUUe0qAh2jWKHhXABIb+ywg3B+SUkiE37v&#10;QdobzOFkVwqWES4lGo/duGAZIM4SMjtPh/gGg2VIznMlp7o6jYCg4JHn5BnNwllXVox0gYFnpnXU&#10;A3egibUyHtR+btsjOQNCoCNeR35x2iXPQx2zOgTyS5pA/73oQDdjGxOoRgGkNAQ5j0R6SLPkfJQ+&#10;L9U/upDTBZdzWpAMyR4W0onDm5j3DQDJueqYS9dDvEBzOuK/oiWVMi4og6xGJHkI37NGqd7aqNkn&#10;T9iRVO8Yh8zMeQ9U1Ka69aG/njek2/gQ8K8riWYNbLItQ3g3yhD0vIb/o/kEtHPT9ylh5R0Pimmk&#10;nKTEanwpjIdLF5CkHPDFRYmOEgoKi7CWHn8QSJ+h9Jc7XYRnyZ4Euvim34FcrA4NA1c3q20WD4Rk&#10;v9Iu2R9h39LuFAPj+MxRcPl0S87W1Im2fzW1E8S2Cnu8OSDt9yTb13hQQqQEzoM8WK1rQT91KNNW&#10;8kwR8BP4Dj0nGQ6aIZypqNENwrh5yOPJx+PRhDR+ALI9awgEAXRD1Q2JOGy8Ds43SJ7JfEOyUzP7&#10;Y1u3TAeHnqdR+2Lbt368xo7VHKaztNEOUrCM+LjgJOzJ8+yZ+A5dH5IxBwkb0P0ne/6Ytue4YBnq&#10;HQGi+3K+fEx9Y6CWJyRzWqFBIobuqPA912jaS9LaTC1do6edGfbiQybstnW6TB079yNaEt+6UYVP&#10;q5qsF5JAPksFjOg7z+KA/pyJt0GiiVEEJlUCeaxPYX8yD7RfxO6DvQuqCtLtT677jRu/MXyD22r4&#10;1msKkkAaHV2FwBlJII2Q1j4A1mu483PgquOL+x3cfg+/2wDbLpDGfgfs9/BNp8+5ViGJwTOITAuB&#10;O5RWQl5bTn5MsxUzGEE7vzfi2/lZffKwhcaGave9ahAB6IsAGCEq+sQqe9Cq8846xIXxEM1rBl4b&#10;poHsjMFozofs7iX0HCp/1+Qu3yxBFBRZTM9mAGUzWGSCE8DKrnjXBFy/HLjbOU8gBSF9at8zIU6U&#10;CjiICjl9LwHXPQxhWHR2f4jaQRzb18ORIel5lkQnk+c6WdcwFpcHFEizJny64l6oQsCnoXkedyZy&#10;Q/u+BSeBJWDGggULFixYsGDBgkl47l9/AoDH2z72on/hr/3r37v7tQdPvfPdd/YrXDUP1qvV1a4J&#10;gTMAYAmcsWDBKeCyC5wRgmhcO6zgz24/ufP7rWs291bu4f3LzSvfvdV8fb86O3ty5/7Jf/OVy/M3&#10;//n+wcP/o/HXq+b/+/fv3b3wNx9c3X/wAb998BHsmw96728BOAu1OOf23eFWOBFDeyHVRfeno7tQ&#10;sGVIDnDcNqgZt6pcprN2xtVuMcb6II+uZO8auv10KDRjV4ULF5mhsnTWCejjZXn7cwYn0hbCga2W&#10;DTldmzvuzeqIR/tOFrVG8+r7UF46sFXKRc22+p4XaRfopMjlh/4aVrmBBTo0DRQhjSVJ0x63DZF5&#10;mtUYVA4UkY+BQGNHH/wYH0RpPMoAGj/pD5a6fNpaMLv0NtTQynKKdzR55noSifUiJ5nwoLbHAndo&#10;rcTLyzLHZeezGm1oZZrTB/3L06tAkG384Jq3JbIGibmU+PKRKMmSysEyaB9iunLREMgPv2k5VQMY&#10;SAFFpHRLiPyB0o3LyYHzH4+U18x5478UoKaibjkcLCPQUJefDQnAh/iGg2VwWjuZYBmefWb0GB4p&#10;WdPySnwOqEKfpCrp12YBJDyo/+xyOgHgV/ky6z+nTj+hPK2O2QNlALnOqAVLuHFI+rhjf2l7Bfqk&#10;yQe8Pr6AYiGnC643SheX+WftcjPNc+LdtkAp4Bu/fHmMrXLMZV9JHpXLlLcian7C04byiO07oK5D&#10;yj1VDPW3NI5A/+4Y7sudXfq/+f6qLbPXX0q0VbJZeRCW4ME/9NzRudZh06GXK1G+OPiBI0T519BJ&#10;G9D95x0c12cVR9LZERpJ9W7usaS+SxSOQV3+lKD0V1OU6DPKnKg6qOmWXNzGMliTuAjn75wCJDte&#10;aW8+cg8wZktZBYGFMHtQkoWmdYyFO3RJ+67qe7CkG/k+sG3ucFuobSOW1+1DXULUYSJqBXng+nOY&#10;EEJvnLbid7aWEy/o41t0SNCM+E5ypuIFYuZMg48n2OdHF6ODZiAEC+2GSgiaIbJMtvfpyzTkG9L5&#10;avdXk//H7pU1mtLGCujHKlEt5iQfIWhG2wYSQEOQAdI79JksN7hSx9eL7/izrML0QyoHQwh/x8zd&#10;mHPuov46o3wAFFbEIO0HRTtjYf8wRHt5O+bnc5q+EdC2Td4fjzkbOrA17DuVtTMtZKqrCkuKbGTY&#10;i7xtB7Q161pgaIL+mPCD0tgMjRfvw4xjfCLgZ1eJvPGyjE118ePHK+Mbgswq8SnTmaLBM2KSi8Es&#10;fBfQMgnQFupfnQFna7iLS3jcbdu538FvN3C7Lfx22wbR2G2SABzBtiAFy2iHNtA55wEkl3QHKRmY&#10;0mI2QOWgEYP8U3uc8Slh7KaOQbXAAaH8A/pOuxfYJGT9pYpD/VzBQpxA85z++bgllzswnfS1+0sG&#10;/dfoPdxeDiw3bmUDK+n6lZAE3ztM7XfV8zVKwPwzckEQ20Q3dxV4XNyaC/NtgGLQC+GOCf08Vh89&#10;rmFKXy3Wd2l9OozcTEg8fWq70JthjIsGIM4ngE7PYjya7fE1OjGZ69rn5iXlTaraaXxA0mWObVM9&#10;+i7dDctZGx8bTagveKNgCZixYMGCBQsWLFiwwAAOL/0xgE9+Bm+9+6b93t9/7T1vcfefdW++6zfN&#10;Lb9buRA4w29XjgbQWIJnLFhwCgiBM+DCZ3feNFh5d4Z1g2bjmm/99e3r9cq5Xbt+/c/+wnfO/9n7&#10;v3qrwf/+8I/+8En/0nNv2X/32Z9vXn/9Y263fRrN/n2+ad4eq4jOfW7XmeNWIFYI771z2e1VHdqF&#10;qP47sfcJB4BA5UMMyeBjEiyDf+dGTqQjKB1iSIbQiZfYRBgHjSheLuwntT+86TOQNoUDG2Ics7jJ&#10;pPXP3CG/kC5lEeidGn2rXA4yd8wb6Dt/lK0D7X2b9om/ZBbTB3hRl0+CmTOc5PRtOj8DE5DwH/I4&#10;ZlcO36xvZktOpGZQTx26upF2Q+LV4ukzeKbjUZ1HdcUJfKZN18VPvJjD+lrVoT1WYiun2jJH0nT4&#10;uKLvQh6sGutCc1SvcOGGO+allxkFXhnyMtqQHA5MaWSmMUlPK/ma92lb6I0MrvMVmYsh/wTyMdAu&#10;rZgjn28JouNEgadU03+yhtWgH6R8QnWKczKpcTJJ+iDoye0Du7bHPhTGpmKQB82ZCgAoX4pNEYYk&#10;HeIbDJYB9GP0qAXLGMgqEy/PZMznJPiUvwC97p5dznBt+6g8i581Ggq9Ig5M4buUNnuwDCCnMZqu&#10;0VpVmpNQIir6l/M1ks8L2bTXJTouFsDrU9pwipDmVXPSpd95cJUbpY/5cEhgDPpMw1jHL1rHUHml&#10;fRmH5tQ19M4xyB3qxuPQNlri2PYOvTf0/JA+x7EdyNdvMyid6A2JbfQ+ozpHP7munE5O+hWizhLK&#10;9y59q2/TcEc9ACfoPElpSvmnBcfa6eVFmCkZGCCIGfSlo0D7y/o61EfJIYPvb+i+h2211fx8ez6T&#10;unkQxuhiXE4X9gOx+wV7THWQ6eS6srTdBdLgmEO/Rt++UacjJXtXeC6lx/zCHiPbe2TEGI5UtU39&#10;YT3IFV6SnqiyjM/yIBppx2BBPMcEzQBNEz1A6bh5yEEzHg+UgmYAPc059MPjPOSgGY6PDt0HB8Zp&#10;yDe0YBlA97fvk+gscWh1R4xVTEgLmhdFPS3XibzwDg2eUW6+ZtDp/0pLLk2TbWWH2s+G7nXQcqV6&#10;ZgWhF8lW1OvbqTzj7e3EX/JukRaFdoh22Oo2w66a0Aymb0jjEdojnQXY3emhcoDK0pqygNmM4hwU&#10;sqkK6YHKqvZ6kPV8z5XRhcTsxo6VpqxLDXs8EXVWwcGPB2RKjv3I83yjEkuANoYZ31gpfIOmhXTG&#10;t2rOUv+bW2xtk0AaUe+M73j41RncrdsAuiBRvoFv9nDbDbDdwG83wG4L7LZtGf3LQJB5Ap2n5O/y&#10;IU8aScuQMhnQeODblQII8D0VwPgq73/Gfir1OymuTt9jJyQBLbGsAdY3i0M9YNN3TXf2Y2leyWB1&#10;51Ise/q4cr1CCk6WNIXthYrO2pMbp8y5Ca1zPYcRs2aEdtJCMEbFfntxAXd7BQf9jqagg1ZBFZ08&#10;8C+qXKePe8Uc7Ze5ggpoxVmwDWU9Jj+so9zp5XQSdmZVebnFfGsHd46t7XB3IbONJS/BTHZXDPik&#10;8t3Bppd42RtjP7JgCZixYMGCBQsWLFiwwBKf/RReBvChT/8OXn14a3d7u3sVL92+eO3J1+667foC&#10;ANym8TgHQuAMt2m8v1iCZixYcJq4BHANAHDndxrXbBzOzgAAq3s/uGj+6PduPVid+7NbV7vd+z/8&#10;wuV//k9/A+996/+G3//yk/uvfenH9q/+7U/gte9/tNle/wP45j3wzQ/DY52YIZxrHNC49iRs1R2A&#10;DR7zawbM+GvAxN6TZigbuEwNX9zoY3WAUfY4Tm3dsW7khjDp/Smo6JA95NxWtGNRY29WsNFJr2ro&#10;syicXyhglmz1sgOK9G7uYDw2/bDCoRtoXZ5NelV934LmWYvEi5vkfJXZn3nelK8ZGaRndf4W0orT&#10;R4zytW5m1wxglBeKtMPkFLVIglpfDdso0YFhHUN8xgPltaDweHNnY20crNaDB3QFpHtGp9uR9yjv&#10;1gbL0mNB62+FYBlawCbAZUOV3WkXyki6YS3LaulvCSgBCAK873yXJQwS4SlF3cD4cG+OQDOhqkGa&#10;yWUtPeDmv3Tdl7NKyjG/IF2St4At/fDLDhJTpbyGkggTUW3WQln9bWW79gMy/SR0hSpyejhYBohj&#10;xPCQ3GiwDOkyzazBMjjvoXwtIzKZHsFezfQiRtOtNiHUWQEeCEEw+EUayZktu9xM6MV3gbG40wgt&#10;g3+WftmoZW8V+8yhXdjSgibcWBAETkRAShuMFjm9Klvs5C9/PSG/UgGlQnglJwbKV8L3AK4T0Hdo&#10;uif9fIyDZABU33DxO8fYwBi8XJ4vk1sD5VDeFNPCtOTNzN8/cOoOzc9xzH1j7X5gTXB+fui7U6Bu&#10;NQv5pTaktqlO7nV01aallajBK5yL2+BWcDpg1f71MY3kk4oAUh4S2gD0wTBIfZT4HU1/rOD6MdWU&#10;DA1h7wgQPo6TFTl9XyH3kTuwZIsgKuexuOQzVytz5il/PuUxG+Pwqu1NaTGCfBjtfGsJgQSku9w9&#10;Gbj+cyYb831/jX1Zac/H0zQHcbrXkH7VtN9rSJspGuTh2EnjZSrlaDYg73v+lE3agU1RW1gOlhHz&#10;xbGCTkSRmOi4eeRBM25iEdRBKRBEeiYlrH9tWpMAv6EMRF2gig2f0J0XAnUByOyBB1c3YqxCzjad&#10;1m1K9gchBrvo/mppUnoSLGPQfkT3r3wNBYJxmd6ZL8Pc+WysHU0LUhQ+5y3On88W3DZtSGSVARlb&#10;YkEiwueYJpwzJ2WNaQYJWJI4AdYK9kzrVvQNrs72R6mK3Azlmcxh1DzYZ55mAUW+cPGeNYErsVq5&#10;A+B1JOmKfA9/HS+A84Ch+qU+HFrGow9Vb+mInsvbPk2idU678hhKRz4BGd9gcp+26aZAA2l4n+rN&#10;LWP1WSAMd7YG1ufA1V0AHm63g292cLst/GYDbK6B/Q5o9vC+acshdm1H6gU8vHcpW+RrNQ5/icZN&#10;BgOSvaS2DSTSHl+ysf74H/LBMYJoD6onr/p6uv5offc9rVRzrue6ME2fXjhih7jdRSJngE0xV2Ro&#10;+tSm1Z1zrncGeHRBeiB3DUDCx2madm/5KEh2nsn9P3BtapvDvLGYPOEVneuHAqSo7xE6HhvA7fDG&#10;KXzdPCAOXesYmC6J2fFnE6CRn8nySfXsloSpniVXMltwlNhMQ35W3HhDV+SSOz+lOT+2XQptWxSt&#10;zFUMMJdusMm+SpJNb5x9yIIWS8CMBQsWLFiwYMGCBeb43U//IgDgmU9+GdeX15sLXL28Ort7uW5e&#10;vvtgtb5w28a786bdmtwBsL3Bxi5YsGAAl8DFBtgBuOiSNoDbNf7s7Mkdmo3z293q7PvfX+1ee/nS&#10;f337xJm7tcfH/sG3r558xzf2ePjbzf3rVfNnn/uR5vnv/Ix//bUPuO31h/1+9wE0zTvh/crH31d3&#10;3jm3Az919d55F81Y0WLBf0WGO6n3+ZhtiBk9ql6QsDR6eUA32AyUL9m5rC+xaX00MmgX0/lZcXaA&#10;pbXNyJCvOZKaYGDOBx+XDcCTUDqoMTuw49/JnPHpS23hSnl2hk/tECw6zinV9HZq+d3Q0smo7hB/&#10;wASMWZfWPGkWB3iNnshhOkVGgvxSCx1DI1qtHDRk6JJ4fzAlvKvIZV62TUPrjkNyih7ThMMZjQ3F&#10;pTMwWCZtZWtDu3gxEdSBXEqHcGmLD5fY/ALN2TW+zpjoa578dfQveZbQqmN/ebpVcwdopWqwjFV8&#10;ltJMGiwjvu/S94vlWGLoYilQh8+oN4sFOSrKYKEs7o1koSdnfRDGqyJdxWoLfKM/ZG/TxwzJSQTL&#10;oPR1I8Ey+GeBn0msjhdD6TEpB+xlXkcl0Ms0SD9LvwId3nFgS9P1SzR39kvtGKE86Zds+18TnAmc&#10;jsJnLXDCHJdURVDiot8DpHRGlyEb377Q7GD5HC+zVAAvhLftxDAmMAr/rF1q5PkeI5TlSP9dwtjA&#10;GFLZkl4dyVLZPsTyCf/h6bGsQhmH3PuV6jkEx6gfLv43H46q0+tzcVAxB86Hz/hWL7Po95Y/6o3z&#10;lD90/1p5F76TPGIBsoNrkgXoA2Q4Qu2ZvXGgoMcNgeCoQsGdEgJWkNMlHezkoPRRveCLXmEPacHB&#10;IzBITaXkotujHTuuzp4yJCeKkK4F06BO50Ay5BRzOX5nQS1c6rjP25XbjtL9lxaoosb+rHS+SNui&#10;/RV/YZydcaYB+jhh8iAPYJ+HwPVZCJ/5KwXbR98Rc+IpBc3ImgjAZVEehL8Zo5g6nqeNQGvZPpP8&#10;zdbeCnANG7Yg90OQhbbQvix422Fj+45Qp/fd/Cei0GaND49Vrs/VMp+NQgh2QcADYcRxU/S04WAZ&#10;sWThc7JR7upHcZxaNiE7K5ZQsunJrWX2OY8+aMRcgi60UWJDrK3quyAO4kqZQ32hY9Al9Lp25f17&#10;Sd+gafFz17YxQSinyfa5FD0qb6h8QcdPx5TBFdQDGI5kKkuaVN4D6vUcwvS4XOXGtscfpaBfYVhy&#10;/9b2Qb/Gc37bZ5bqzLOU+MYo3+gbguvWSjJ+Dp0u2HEL3/8Fui6cncGt18DFLbjbaPu028LvNm0Q&#10;je0G2F4Du137Pgmi4RwJlkG3UnwOHMlQayOp6eCV+HYmb3l3MlLU+mugHPG+V3LC7etLlBWZXZFu&#10;afK72h0863nXhDOdez4OnrwnCnIjSHNu0P9S4DZA4sXhvT4vPzskGaahanAcpWMI44x8TuN7ktwx&#10;2vxodi1DqHsORttcRmv7FBO7UsVAIaoconeP0ssOXZuk/ZHlXId6lM8Tiy5SDs1APg8FRzGBJsMs&#10;AuFwfkyRnQnwfBpPMMIMcju3DSrj2RuzUBBs1dq54DSwBMxYsGDBggULFixYUA1f+ewHAABP/crX&#10;sfIPrq+xvt7fub66tbt1d/ugWbt1GzgjBs9YsGDBo4EQOAObxGqw2pw1OLvyaDYOz3/31vVLf3sF&#10;oA2u8b6nv7f+xH/9H3Zvv/qtsy/9yd39C3971z/37Pv23/u7X3Dbzc+i2TyFffN+79k+1bnGObfv&#10;TFUr5Kas/jgmOMoJh4AAt+/nv6RhengxNv0QlJzagHQ0qL0nPlMOKixu82gOlYYY/MUubueKaaVx&#10;MzTkZw22PLSS5kg4sGJ9586jlN5NjPlSkAzzQ9pC3zXbrWP5RpV5eLPohc20+v6XM6nTHEhaLEZw&#10;mDNFxTU5OAGl4Y9ZBw5jJzWvNn1Sg7p0WMiySa8OE/HEJiq82XAsBoNQKSyYX8wRf+HKCnM5/Zdu&#10;9ceDq5AGSZMZN1iT2ljot+FY5EEL+EVY6eCVwOll0PJtGjsTfWQ8w+XPYr3IaSSSgFROiR9NQKnv&#10;lYJldIXL6aIay36RK8mUl2PqeD4U/MESkk4LlPmEphuDlZXVZchzknIHxmvGYBkSTyptGdL7IycS&#10;LIM7tofPswfL4N8Fmcfln8qyeCLPDP6CHbq9ExwSvVwLlpHq8F3LiN4v0g963Z9/Fn/BNuNplaFd&#10;wJQurkn0Nxs4cQEpzfB0QquHvEpfj89LBfAXeP0niFKQDJpWes55zmMUKGNMcAyaLoE77mp5yrLD&#10;xW2C2E5FnPM8Q8+1PIeaKaaoES7+dzxqyeHJ5bqJ/SuobjED3WMlNEP1w7wAH18njXTtd08CZPT8&#10;0onUzB02hRyJ3p4/7cs/FKX5qaqbzQpKRGGCfaeAoFfLHIQ9Q1pMre3jdAh95N62SXb2LCryyPsZ&#10;ig3fPUunGDMudH8G/nngXUuMCZDBgml4EpgioIb5qQTVZsSCZohtS9L6hmoBKvgz6z5o/dKCZYR9&#10;hxQ0I/bFDwXN8MiDPIxd1HyBjGAKpf0AGpKvDvFoQTPaKlOnFtF2InqrD43n44HUPi8HHhkKmgEE&#10;kdPOe2Sr3Xptn7NgJlZDSGgu0RN8ShcW9WljBbD+Ia3PQn+dBBd+DZsFyWB/QfKE9AMrIp+5gO3S&#10;nEBHSD9D4ovI5QKSktO0MTa4JI9v5YuP8hD5PrYmFB2+HyvXbfm8OCZAP65UFo5huck4OdePBzo6&#10;AKqOBaU/gK4leUxyFVae+/B5QstCjcjtPJZjwdcJS49OqkITwv5MVGhHTb6elaYFua46ZXN94Rjw&#10;905yI1INfeCbHHIQsHZsEv4tlKqNYaSUA/hGxruFrdUcULdYTB7Tz0EO+05X8IHfe9/z/YD1Gu78&#10;HO34Nm2QjN0e2DwEdhtgu22DauzJL/6FOXDtwHC1o5UxxR4dPyChfk1mG/BvSQ6zDANLn2cYsbcY&#10;3bi6fYe0d4jlY7DvfLxM95yVHY0zJHslyFMaPmuKDWDDMHjfje80Fe8gKXNOdTaJn5sE75s1iAJb&#10;n9o94sjwJH0EMJnwmg71yXz3bY/8ju9hQ066DxR186kNm3F9Z3fXWPszQ2DNuZ72+mDxZJ8RKxOa&#10;XQ6OktPJtEYpnbZY10N8+CDZzV+e0i6Fvi10FsEmCBAe7NHTsyOf21y0JPL9jbEfeaNjCZixYMGC&#10;BQsWLFiwoDq+8as/BQB417/8HK6/9rYHz/3mUw/f8a++dPvu67ize7A9C4EzbriZCxYsmIoLANg4&#10;bAB3fqdxTRdQ4+wMzcP7Z83Xv/iE/+rWuVtX+/0PvfsH6/c+/QW8+73/cbVC0/z73/ix5vnn3rX6&#10;wcvP+IcPPuI32w+jad4O79/kye+jOee8B5r2DogL6eRkuUtQbLoazC7LaYZrC4NX8XY8dDtOMAhq&#10;HmBWRt1D0g9AyRBZnLd4lj8wbhaoNeeZQZIZ7jR7ZTjbOGbcDkU1p+uSMZaPNZTzV/qlrtEzc9hl&#10;PIgvufhLRkI5Js3T5sDc8RtQJ6A4/CUm/SjQJ5C3kx0uDizfUWM4uYka/7MZg7FBESSZzB2Ps6Zb&#10;0kHlcchu8QDy5QJpTSTnUQODVQOJs7pNkUMXXAHdMZ2eyVJH9KTJNXhEdZ4J5AyB8wxPkjwSAomy&#10;ocQjjOlktkAifK4lXoLsEFR1lojvrjI6nDVYRq1f+0luDQsLh5MI/ZXp2Bz6DvRFaIlHKFhGVkYy&#10;vLrz9I0Fy2AOcCcVLIOr3qKqwy+iFMqdAfxilBTIok0K6WQpdetNcg6hZfDPYjCOmfrbNobxeeCG&#10;aGwIpX0dpRnkeY55NXk+tKccqP8UwZ0hArTgFxIdeNwgPdSBpDdIvz4nQUqXLk73nymZcZ05F/mA&#10;LKfo8xKG8pTKVuWjVE787zhMlaWDl5+PLHMqXzYNuBEcIIGEwvrHQaYI7QjBLkJhK9fLAOeiLEvX&#10;f1IREqfVpGxWp0vpvK1RIZwjwZ3hObid4vGBY4vNk4/kWUokMauom50cEqLP9y9JVp8yzTYTog5A&#10;iomfaZpjn4dYCGXSvE3UDjQXSgEyKKize3KRnEBfEmcAACAASURBVBQ1Az0MBrVwLiVnPrXIh7/l&#10;N8PO1ha8YMh517P07C+bF75H4PuC8UEzgJSQNUg6LEa8B8h7+BXgG0I8dYhIc2hJnFviWnYpkWh/&#10;i+N50gzyYAwFy1CDZsTPfeABqoM4rQ6rcWP70jTQQ5150ugMQEprBxWq2AOshkkIkhGrZkEzkma5&#10;Y2ZKGneSlvG40Eay9IS2lGxr0vlTW2uZ1gLNBv1ZDgYwE8LwiLaiwL7yYBA+tjWl87Hkk41PUI98&#10;Lo9U/eFYJHTZtwig9rCcRtq+df1XlDI7vV5T/Cz4Cle6eV2En/DkZJlJ7RjRNp6lxC5VxzYp/zHj&#10;QmUt7/DjI2tLCOu7pMP0WwwX5S/QyZ5Mz5LHkNuS6NAW+QbVq0ELMQ6ENQBpixXlhu/lMUXQOwJP&#10;c2jzZ8GS0MlL+t2tgPMVcHHRzlGzB/Y7uP0OfnsNXD8Edlug2bfPunfaEe/qo0GBEt5qqaewOTc+&#10;V9N4bZSzg6SnZTAgnFJQHwt5rhlD6ca40HdpX9s+ttCHFRlVO1hIqSmOJ/B8BvTO57dCYIGhOcv3&#10;Qv2eiMI0YGD1IAqFhVw0uEhzbcXbUNBB7HlbdldAOSyh+1nrM4a0IoHGLdZ3ZvfoQOdTM7aJPLyy&#10;rmZQ/FAwmzHBUWKasB+d0DKo8tu67JhM5Zc0z9KAG67pikFCtAB0kQeLNB1zQd90LXjcsQTMWLBg&#10;wYIFCxYsWDAbnvvXnwDgcecTL/gH/+kd9154+h0PnnnxL25fN/vbMXDGug+cET773WrZnSxY8Cgh&#10;BM4AgN2Fx3rj3Kbxq/N1g/N2G7rePVz7l35w7r/73J09gPMf/cnX8MH/7E/d+dWf+O2D/9m/+J1b&#10;26/88fvw8kvP4MHDZ7DdfgD73Qe993cccNabLZyHw971pzH0b7D/xBMyzbBlFh2WOxdYOuMCsoFH&#10;OrDJ7N1KG2oHjTCMbE+/J/PF7xzEuulLA+N2LLQ5N0PJmFdAQhLDv8hzFEp9v4lgBLFdSrpa7hHw&#10;yIzp8VE0uqeHaf3zMulVd5Crfhms65y2LuO5CucV9ODGohm16TNWhLzB8ZRcP284uMwJ0JzdDaDR&#10;KndAjun8YFm5BBnKqOLcXuOQnd8mlqM/pDI6touVEdOVw8wpKF0iqcgbsguvhXNY7pSuBWOpxier&#10;OfBTpWyFlCCUNR8fdTx18ADTUP+YkVaGA+8A/BI/Bb2IwumDXqAOz20aLYxBLdrxkBeLxGc4Sa1A&#10;eAz5TA/KtbIsMed40WoFnjEmWIbGxqVfkjmJYBmzXPindME3nEBCeJwlOeHVWNzYciuD6PbUEUb+&#10;5WKXiXsA8Kt+SUnLSSufPoufa+4FKLhuzOmLp91YsAyuQEkbDS98d4e9GtJE+uR0Sf/yQiA8PxFo&#10;AXfCd/o35KfI+FC9ps4FyRkrpPM0iqHgGDyvpItEchPEPCBvA9S7jJDTknaMYKeSKuAAca6l6ixk&#10;oUXAC2s+anE5dkqbstq7NRh+QZXnDQ4NrT3Kdfm7v10ad5p06GVbV3j/gPJRdDTYv5UQHzfpzMEm&#10;SnpYaR/wyAfRSPQql8owLtu4zOPPeZknB6acU8U9yaYp9JDVTghpY8ZAMmpkbfL5gqgNbvsUg10F&#10;p+m+s9Ym2cFmslr4HitzFnbp8GrD3/sbCkE4sn3g8XxZ4zn9nrP9XwyWETcHEC96S8755aAZQL/x&#10;D/9KhMyfa4xjCEHX7v66mwmaASD9jEgEMrFIf5P+ezyuQTMkJxFKgzxoRpuGdprj814HoE7w/Izs&#10;6KASJfCAEMGiE9PteBhd25Jj88FOcYq9wTRoBguWEfS88FkLmuGO2uNL/CLlJQm9BLaX7WNk3syh&#10;6WtjeHjQi338xjPMa+OgakwmvwKdUHkRWKyw/zvEfJvYMAMt0vGoZZtlgT7a/rOgO6QZyfFa13LJ&#10;1m9rg6XK8TFK4aEQlFFenaanH9MWqQtimu//JjZACMz12HGROnd6MpbbaEzlS8mZ0zOKJo3o6y/x&#10;XtbeSXwj7BEqBMIaqllpuwdShpG9iKxvMYCGENAiBM3wlPZD3vUFcH4B3LoN/yTg9nv43QZuswG2&#10;G/jtNdx2275L91vOIQ1E5Ho+N3X4XPefdLfBgHdzOZyf6fPBBRvzYdqc1kDWZ5o+vXAk7c82muSx&#10;yMLTdpnKqIxtGstrbU3x7dGYraI0bke3S5lvI2h6p2R/oGh5sRN1+zYDDNa6ss5N5l1SMIKy2X0W&#10;mfAx9oIJMKRzzdZEMrDln87rofuTwxpXka85NtdUuQm6nYjKc11RFRwKZjM2OIrFuVTaEMy2dAYM&#10;pWTbE9a8tgGZiIp3CzJ9hc4zkNJ20q3T23MsmBdLwIwFCxYsWLBgwYIFM8Ph3ucAfNrjbfdebF7w&#10;/vXvfe9rD55657vv7Par2/vVerXaLIEzFix47HABoAHcqvG+adeyOzv36/OznW9Wbn/v+2v/g9fO&#10;Q/bV+bpZffiX/sq99z1fvLh+cLb56p89sf+7v3ti9dw3nvGvv/pxbLdPY79/r2ua93jvz5K6nNuj&#10;PUnvPRKjTcg577x3zBpjc2ihlGEV3ZwadxJLvUvtO5r9euqtCg0zOKarvx4jXXqN7Whz6QZfoznX&#10;nADNEDqXWDGJQVt47HJDvcWF0ASn1Pek/tL7Nlb3/Je30ouZ3Jyc38csv28COj/ma5KPZUZ88uPs&#10;EKQbFMrPrBx1qx6eAzkdKWPAHyckWBhDkyYqsqeSs3t+QKGcq6KfZulyebVAGWPTDy4f6E7alAxj&#10;6GHEYFlAukhTIZBMOfhBXk/uxzJTIBXugE7Hw/ySqCZ/urTYFrSDURRbdWRbXzwbF0CX+VOryuY6&#10;1fMAiJf5+WW9/BDbqTRk2wFGOzXGSTrcluQml7OqiGL8JnMWmXG8aJp1VQIfqRUsg6ZVwdCapONa&#10;pwHo6ULTWwp0qGQ9MHMdBL0cDvxixVCwjDa9++xyOoqfMb78QFezgV9WkQIpzEJjJWh0ApZOv4dJ&#10;OeLV8DmjeyClxVLdJ4YxQTLo58EgGSfYx5HQnFtLl2S1NO0dXR44gPCPpF2EZ0jPtDRx21DAGFHv&#10;kD4/VL5RWTkFpxbEwKI92Zioc8EShaAYfdbO/kQCYcRgGCGoBp/U8Cpb65GePM0deIaT83Z5Imtt&#10;ZJotorBFGgO+92xf98lznsafpVU/IkE0JBsDf8blYMhH07zwXCr/JOBI+zqGRpWvJCtLp3aXrqiM&#10;JMaKco88U3IhV9hnCa9UA9fvgiMXC4jlaF6yN5qrndK6zZxiE125n/Jsv4bwuX8vlFUKWnHMetfO&#10;WyQdQHzmWfvoxe7Qdn5WQPsV00Ndkp6q2Yl4uvRsBKJOyMpz8wSacB0viGNNP6cZc2LR/oobB55+&#10;ckzxYCTO8iwQBACkdjYyRAhstHd0R0xLyxR/udVi6LKAEGFtdDaZEXruIRgKKtJmGlGfhzrmtYJm&#10;pP3ox01Km1ZtQdmI/cv5NRDSZJuaFNxoStDatu4QOIQGLmI2tRkgjUXaztRBzzE57em4jqhPDSgX&#10;xoGPQY2xIHyk+9qfDSoyHTGPHOzKVl+nLWMNn1wHl7nKxiecCfFqpzRB2itIKkN8TtYFfSkEzTCR&#10;haVNSl92prYzGpoDWd1GbRiUB92Yh3UOxhe6VkEeQ2Gb4g5vf97Grq4ZeKVkRUrPaHL9WftxGw1S&#10;EA0QvaINoOFjffAeWK3gLq+Ay9vd3qoB9nusrh/Cb6+B7QbYboH9ru+Da7mVE+zpQac6eDyH7LUT&#10;IZ+z9rp32wZIpKclspcmoHLfBxSW0rLLxsscWgAFm8IhzhvvN88ax6IoxCc2TemvwbyX9E+A6Wku&#10;l0tS4KOQPlk/qUrrpXWKvoNSenxUluHHN02hc8P57ioChPnX3pP4oZkeqgYrm2Gu1bUtzTVQLOvY&#10;phmTUWJvy3QnZH0Od83l4CgD43cMagXCGZJfFNldoBnl9hwodWsO2l5w0lgCZixYsGDBggULFiy4&#10;GXza4SUA+ORn8Na7b9rvm/uv/cTb3f1nX33zXTTNrf1qvTprdk3I7ncr59aNX4JmLFjweIEGz1id&#10;N41vVq4NqgHnXvvuZfP571xdn537s8vb+/VPPv3y/umP/q5/6kd+a/XsKxf7P/utd/mXXv5R9/rL&#10;H/APNx/GdvNBh+ZtTeOfaI+zwn/Oe6BxQB9EwwPOOd8ZNO34Sq0AAkMG6tJZddHGY9A2rX8VD07p&#10;hTiSmI8DHzfLk+2sUcyQP7n/2oSSvktZ4mO5/ioXv2+i7zw5eaW0GKb3v3T4zg/NaHX9RSAnHuKb&#10;XY7TYLYmB4kvSwJADiEEAz1gty65Q1eVS1+FMfCFxzFtgMYtoAUCMKpj6Ne9htgvv9x4zIXHUag8&#10;DuyUPD+Y4pcppDXBUUNWldaFIUpz1x9W9t3LzvFcLqeqBT7QHD9Nx4SfznFlxaP/tS4gvajfJTqW&#10;PyMkCN8nQBqPChdn8zkVglz4/PKJdKk8dUpZ1eMnQD4WJefjyXWhn1q6aOJzwiMoma2QkVlShnZQ&#10;br3GhhzuK+0V5g6WEZxJ6nRGWHu1L7OnDYDOw8L37u8Idte/IilLXIGsQJMU5PIMkH7Og1m0bZJo&#10;Bi5P6z/n5WsXemd1ztUuYXGnSu+7aZixbX0jkRNRgGN5GB1NeDV/GYUCUMh3Ahgjp9gF8ST9MQmS&#10;AaS8O3ynGAqOQcuhz3u5QsnIkfzItgrKndqiyU8DL4uXzx0HHVAkUy2gSHh2CCx42iMRtOAQaPyI&#10;PkfYC9B8ISgG+jUddSoXJ1ailcDNtEuKvttnROcTqgfFZjmZrsDSGhwOriMkjUY+Ztnr0wIsSrxg&#10;iiP9rOBjxMcRJE3Vx1g+CM8rq2PHoaf7xMAAKHsc5Io+ef3w6gWjRqhDVBaRL6w5wOW9sB9rHc66&#10;4Aygjrn1UFq3mlMsyNBJ29lcD3eElHPbgGSHHAu6vxzqV1Z/Z/uRLu/T4HlS0Iy2nzyYKF2gfLGO&#10;2W9JyvIhkJjMPEEzRsMhX5va31PvixESXZXtVwH0e2LQIWr5g29CehtwwZH3YvkZnRrqdM7FNe48&#10;4FcAGpfwBKtZcgh6Ud6fgLFOcdTOQNMyJ2kLuBDspA8uAvI9CZYxyZ7ElQeBFxFxKDq/E1uDFOxs&#10;jANbCeleLBX6bdVENlYO5hs/kyAl0pi0qkKXn5wXeEfpMYzdcP2SzAtPxGAZseEG49GVEUee1uH6&#10;8chey9S1nB7sdXSJz0v0fUyZpXS+WW+TMrX9UDWyJLZKhWTrIUwES5usN0hp7d+w95TsrHOo0oFv&#10;hHqlc4IpCHqe+IxcKpGDQHDa5MgDFR3T/uTHXoBoM5jDLijeraF0QNpnW3HPqZ0LOrvrydP7LpBG&#10;yO7g12tg/QRWeBJo9vD7PbDbAttrYPMQ2G7hmx3Q7NvOkEAdrqsTaHn96D1YKWCCuVN5KkO6DNqL&#10;3XzxvUFf0mRU7rtqYKX3O2Je8p2sK8m53sSuVCloRAJNUcvsK2Dby4Fxs4B0jjWx/4O2bklcheYA&#10;2TybBguU+moOaZ0KSZkTvjYwBpNdMVDIUNALMeAjkNw/qbK+6VzXghRIQdQPx861gTKkddeCjBKe&#10;RPowotl8fmOZFnw8W8uGulXpsNEBUZ8X7+cmO47wIkwmQ6Mhg3Wt2WjS4Jhdnx3mo+0FJ40lYMaC&#10;BQsWLFiwYMGCm8VnP4WXAXzo07+DVx/e2t3F5tXL3dn5C/uHT/izi8vmYuXOml3j1k3csSyBMxYs&#10;eDwRgmfQIBrr87Odb1bON1u3+/5L5775uwv/3LfuNqvGX/z0R1/wH3vrfwLwR37rnH/xm1fNV//k&#10;KffqK+93Dx883ew2H8J+9zPe+yedxxk1g8Jh332Opv32P+/gDI49axiwtRNOfuiQnVkz41fNwwrj&#10;SybqL6DwAzqehR/W1DjZVhtd++B4oO3C4Zy546jWR9NgBGLFwKh5zxaBHeLhfHp5tf870uYsFW15&#10;OU5ykJqTNsNHfj4+t7Nu0jyr/vN2sk5mzub8Fc8SldP1SU1U+mrs6K5ddA99KE2zRuumjimVx6E4&#10;XRo9azL6JtYE0PMHgzHRnA/Cs27ii12dLZCKFvSgqgO6yBTZ39AGMF1Nkmv8fQPcwLi085oHuQB6&#10;PqH+UmVGMyvwQ23TS7SlsbAeI0lmyrfLUxI4JFiG5NRlDS24SCWaMg2WQcqjnyUnrioOlScVLCNu&#10;rECICsk+kz+S6PCQcqvt1Vqdu5VHqUMakKYBYJ8JbazyJdl/9llZ0i9HmzsQDYGvv/CZX86ahb40&#10;SPqxY38FWimR08Cr4+ulBVDcxDgpkIJcSLqediGP08YjCs6Xhy5GhjReBockX8gL+f4fuYiV+AZ/&#10;ltRZtB+k24WoMiL/PkZWlS4MHxqUwIKvVf2FxhqIcyH33QUdX+Mj3bueB8Vw6P+qVfv8nrpUUyf7&#10;EprxLhHlgM/z/P/svUm3bbdxJvjh3Obd17BTS8kSJYqUKMpOK5W2V2blKJ2T+gX2OEc5yHH9AP2O&#10;HFVN7XmtVWvlKjudtZzpsuWuZJXLaqyGpkmRfHz9vfc0GzXYG0AgEIG999nAuedRCC6+cw42NhAA&#10;ogMQEVegK26qLjIlNTGrjXnQtfm9J+9inIZze4ijTKBBVZcDjiLXje5TUnW557S/owIjE2ISbUnK&#10;+y9krx03Nwo5YS0edEzotyZIwbD+e5D7LlCrJq2PnSVGgfzDf0mgsbCPA+Tf1ujnSfvs5/ZNuJEE&#10;KTtmMgCsTfcGbA/Bz0HiIHsgZl6JaWm5xMhLmZv3c2SJJgzkzT6k8iMfSyGgNKT+lXtL+W0o87bM&#10;AD7xVp5Oi04bsUEADEkz2DIW6qsnnTSAKgqmyvVnpTkNbfC6xfAmCTGsC9Bl+75lyTJ8K8MnNxoI&#10;v/gEHuEteiTp6vNzu9xZnBbMlGBnYxZ3tAyn8yr/1VstCVQfMK+LImfNGsPH684+pq1dLpFT/0Wy&#10;Z6a3PwpDW5a1RccFpOtE56W0G0sGWYSZ5ybkPkltuM7ghrZS37I3hy+LZRvvXmtnlC9KCCpBTpBn&#10;0vVFzh2qNIyZCnQEy/qR9YqUXDncg3F6CrXcfNrkgCiMaxRxorPCiz1N+PcrnhVbINraAcMnl4/D&#10;4oh6eQmJJvctg75wspv72gxY24FZzekpcHYGc/tOj+duC7PpE2jYzTWwvgZ2W1jbhX2YMUmyjF4G&#10;ZeZZS3RUMKhc1bU66RHjbMreY18E641dl8/Ii2//tmybFNlXu/HyxBGlQLsbpgJXnYMJ87YENL1U&#10;yJ9FK6e2mp+Gobr3ceL7Hfd+CV+/qjYqXTP63Q8sVXwAM0Yq8Hhl2zy3j+AJqnhSQ41WivB3zbWO&#10;eJustZm61hTGjMgZkNMli5tWkl64tWRr66pK+6aivh9iUjoUUo9sQiU/ILFqQf08Aa1QXkB+K5dQ&#10;/j5LunjtX6xL2w2OGlrCjAYNGjRo0KBBgwZHAX/83d8FAPzWf/wLPOl2mzvd+f3TRxfnj158dI8n&#10;zrDblaEJNFryjAYNPrngk2esOgucATBY3Tnd2p0xm48/PLcf/vMtADAnZ9aszix+63/+werrX/nL&#10;sweXJ5sf/s0L3f13763e+/k37eOH37HX698w3e51dLvXYc1JcKQFYIw1wG64mYpkirXWGDPiQlIz&#10;KFc7J/WHmbSMvWcgH3TS92tA4YzP0gHlyIvj87YUqgZiaw4V6L/zISSPJyQaWQK5YNHFMHPsUf9a&#10;Yak1FxwG3CMTLtBo1/xCTcpOXjRYrnaCgHHik6eayqOonN84FoBccO5ikC4D+bOxx+oNQQH8kF66&#10;VAiuHb00yt2t0XKkwS3FoPY8+DtkQsN8oNyJgOtoVyh5YCUvLMFVmQugoGzQZVi/vvqdq/+kDkis&#10;rarJMqRnZTpCLC9WSHg/woVU996QtB0HtM3CttxB5iVdaynAjTucUP0pJ8sYkUs1oFbyAsow/PKW&#10;RwFoZlMkewTHh8QbufA8jcmdAwXj750sg9nTLVkGwIgqfqZVTcTUzHZLA2En6S82A0Ds6NYzVRKI&#10;t0ppyLC2XVu59g8aeCv9NS4gLbvRZAl07TmNuDL3W9l/cBNq5NV8v/wF+vsm5mcENMfZsUQZkqx5&#10;zmAsQYYr47+lwFleJ5XzJtnrAEjkhPSMl4lHdAJoqtogLsvppFwyDK3ulDpa3RJ7u4PYchMhmGYZ&#10;/vc0oI/dukXzCTAMsHK/Aw/yFvyWQMcuVBx+arPmdROt5+jRkjXNLGFyLsb14ZQloybBKlOHg3F4&#10;cyZMy3ngZdxMyv85mXBUCTS4ilTtLgaanaY9t8pzjsONAyF4Hlknfaf1on3XhK74/kozCDUBXyPi&#10;bgowXe+DqQFf7v6SfU3ZO7Zn13gxCpRmSTP4ORNfGp40Q2t/bMzLz6t6GnNzH4IfV/BJMxyOJt6r&#10;jCYjgD91Q8qc2v5LNIr3AG5Du88jSzRhIGz66XNano7FovNzfCy2yRLgwSK+XKAxdX/kgmiNRpdI&#10;2yo0bckRFyFnHg+yuC8qL3LBzaK9LwdAz21nPtJMRrmESCSJRs5enQeajAmffL2o7KZyOhpChtem&#10;8KAduo9ZvcfTj186HykEks6YlyRieJfQuLF6Eqix/vnZaLD3yTkQD1RcMi/U5gC8nWGIveHxHPR6&#10;9Dozlw4DPX0EHhkwNGbg0TnsqdWU+IWUDbZZcjyHmaYj7WLqPsG/a4Y9gMQjJeVGirBFOsncnK/q&#10;1jSgol7VUjwW9ON0sPiM64xh2j3f+vHzhXX/BjtZjAnMgJTgyfu1+G7rTD7dkgV8hi+E9Jx8DGcz&#10;whgKEYhl9rgvG9bBwPrfxg5azLpVALA6AS5OgYs7gO36/7dbYH3VJ8/YroHNGrbrfPvGJdDIJdGg&#10;STsq6DE12NjRYEp67kWhsDBUHjsAXTEHxSXKVm/7Knp/OV5MRzsoMf6cEpbF9VAPxOQbmbd9QUv0&#10;XdAHlf+mtlqECrXbIMug/r0C9nzN9VYX1dG40r4hBF8TStukrgkFb2eL9na3sG9jZ0lAfp8yG26K&#10;t6lxCcRLG/Hugda9EvA1Ve/NhjlJ/Ul6WLzelRPCqJBbvkhW8TUviUN5ne3veoRzleEHrfyJpO0G&#10;86ElzGjQoEGDBg0aNGhwVPC9//zbAIBv/d73cX3ren22Pblvd48vurM7d1fbk3MAcMkyXKIMl0Tj&#10;xpBu0KDBjcDq7LSzq7NeDpxYa3cwePDPF/ZP37mzXnX25OL27uyNb9zfvf0//cnFa1/4L5sHlye7&#10;//5/fHH78P0vmIcP3rKXT7+DzfY30e2+AGtfsXyPbExngM7QJBrWGhjhhL9mgKHqGUBvDhOMZOAH&#10;oUtBHV95kSwFZIeLGKQX/lPmbV/IBQEWAT4YWi4Uk8d5p5kKqrJ40F5mcNLjZKo0Zlh+Mac5uTlE&#10;6Fmr6BtNLtj5+0Ud4qoGO2dokzve8CpTJqgWVKNPfpHIqkSH8LyCcKte6nJNgkI0MOZwN9woicsc&#10;HGzki6WiDse1eUFzsgbCQGk3K6T3LnSSYo/+4flyNLPB1QdIgEDpQpsujf3jNgqCNA/FnWNzApGU&#10;G0togrzjcZHakTxSlqIrOCFEDrNlugEkOyWMwYd52FjnRu+7cqEdTjNFZUrO9quRvIBf7CbewiN6&#10;N6dzE6/s0rgL9OSgUrIHKYkFdWqgjqU8lk2ajmnJMgrTmB+MILePJlkGkUHMeTeiwaQJLsMy7Va0&#10;B6WgM/o7/m5iley+CzQT6El20BAD3mravdGgBZnF6Yp+v9FEGRIdSEQ1lNOqEvnwcguBJrUGaL+5&#10;Tm4YJDnhvjug37X1fg6TZACxfHa/HUzZa2jOjjF1pInfqFxIcBKmMutryupR/RRRo9Qu21Npju1R&#10;nxPod4580vrL4zK9hxsNSHVB5BgkgGEYKWeAlvNf9D98mzm+40GM6qp6VWySMhE3SjNMJVNdloP4&#10;r6P3uPpgGhvTbr4h0j+X3Yhx87+Hz2TvaUiiK5IIwDu6k4Y0Z2cKWkA8rV8lCGIqcHOKP5vahtQm&#10;/U3LLH1O9oi1z/JmgSM+weAHkBh27tkc4s3dNXja5cJcMigxvc9SQByUfdA00AdlkWWsFeQz5czI&#10;Oz2zuslezwWUEltcCjyOg7GhjmvKmHnZnCCJ2I4IDBwCzwyALh6vGfq0YV+hJSUIpCTt40B+S/xa&#10;igBp++7zOUmaIRESwblflZA0o2iAzA1CH7ALlbbk5BkEooB4uW61PTCxyT1vrQDTpWK3BIyeTypj&#10;k+7/1ADfwnNEE2P0SXpMVFb+rozLAPJ9JCFCb0rEMpif5cW224T9DNu7UX0gvl34vC23jk6PJeVs&#10;TsKeItYNY+3nnieyq0bwtTCXnhpsGHuk652eZuIZtGw/bGaCk2Fh/ufzDdd5Em/IfQPDcnCVOXyf&#10;ZHbn6kzeJzgGojxXciEEOeG7DXtLCWrSgiQ3on4jmbW4N1BakHRtpBcSMyomlJ5/7EC3Ma1OnTPp&#10;D8UAYW9d816C2/Je1pHfcR3L3l+YeIqNLST3MdG8+/2CEeZrmPvAPtbLVwMAZgWc3YI5vwXAwHZb&#10;YLuF2a5h11fA9RXsbgvsdghMb/y+x8tT4/YIgiypEFQu+ubFFRhtGqESeKX9gOqoGsAVED8n4GIR&#10;CEtF9pJJsyX2DRUTRwR7TVHCw55UVWtg73icCwjsykHm0pkDEGw1zTZxb4/J8cUg2WaL150Rr2qX&#10;uOp8AirzuOZTsBhiBu5/0QQpch8lkz5modZa54mYVef1aP0JtDITNZEES5CRcGYGINhUkZiP9+GW&#10;jZnTyULMUI13gLwMz9a7AZ4uoL+0s5X+IRj55mi7wa8KtIQZDRo0aNCgQYMGDY4SfvCHvwEA+Op/&#10;+CPszs6uTq43V2b77OL0hZdeuLars9W6sy5xRoMGDX41we7CKYr7blZndnXndGt3xtgdzPbh4zPb&#10;PTl/+s5P7mHV2bPXv3H/9NP/+n1zevFXcBG0NAAAIABJREFU3dX1H9jttcH3/uT17sMP3jJXT7+B&#10;9fXb2G5/w9rui8balSV/584YsyMHN+6LIVdmfXnJSwp60TDlgJ1f1qh37wUOuLJBuMuaznYL7YLY&#10;VwhIlPaO8k0rbVYPNCEDVi6muLPNwZz4il6SawubH3uga+n95bhpTm7+soSR29hZc+J4WIonfQcl&#10;L0yBdF4T4ourJ0sxNkGl0BxwqRbMnKHPUfLTcCh0GeKbY3NQ8FI553AHmETsps5+unNxMVmV44VS&#10;l+t8kJSeqY7l8grsuwQl+SKXHKLCX56RA4tiupBiUnLJnorqMC3pQfVAYeH2l/51rkinGSISDHmf&#10;t1cL1cPOi+yUwmiAO94n6KTtFLV7JLrxXReeG+7AkDCMox+mc1b0fdYOkGmrNP5M1h6AnrTkFg7C&#10;MwTRTD6TqVXak5JyFIfnIlmGiR+P6jmpstJuLXD2BwnciQN+g4zhyTIoy9mBz9JnoT0aFKS1f5Dg&#10;Kp44QUqOUOGvu8wDiWC43rOsvolpjhRHr9FyS+tIL4/1C/bsCEBL3MnX2NWlcBBZUgemJIiQ5D99&#10;nwOX76RyYu4DxExHrEN4vaiPjN1P1TE1/QIl6jIjN/4lCQrHkm5IOOzb102CRT4YJwouhyw1rOND&#10;MywgsRMttxlp00O7Om6OHnp+FYPqiN07dc2iIAfyFXC0PO7cnTgj0vrMTFfpV5LbfAj8NV+P2Ps2&#10;DMJTPgnM86+SfackQ3JyRBrH3GQbRYHP3VJzSppnpzf5c4Oebi3VI0zfHIVuYQY+NeaAdI9En4EQ&#10;CwcXwej3VdHD4T2Tts+/z+mzBgxnEC7YiiZnyCW1qAVasgqJ75IEGkSGc33slp7b7ECqu6bu9bRk&#10;H6OBy+L2vqenPhgPMENyiWQOTNhjaJ/x3YImEChTLxUcOeDtfjKSZvSU0SfNwIy1LwIV92z9dMiJ&#10;WACM34VFbRF+Ffbe/Q8UW/4kDgTp0pYSrQb55CH+t2TysLMCcV4mtDMfaZYgA0D5ZBkO+J4dkPhd&#10;Yr34rZS3xmw0DRutVt+vIxjGW0DRueF6JinjtCruMwdd4d5z9voEGaQnqGKQC0AuQS+EFimtJLqY&#10;zQcvO4i4zegqNdkKa0HXdfwZ32G6pIrDuIVWRmUab5pO+Zw5jA7NWefF1iKmB4AkQKRdCvK9Bjlo&#10;bar8ubA/MzQ0qnulPbqFt+clPC3j2Un8Q2zlWGfF9nXfYNnZF7lF0BPRMyoP2fzttyc2kbzzrCQk&#10;+QECbmF+jJ/76L57SLzRq56Bq726WQHnt4DzWzB3Xuj72m6A9TXs5hrYrPvvtot0lD8bIuvgh1xg&#10;bbi+SvSGIz0qbxJEpBcKCRDtHK2Ivsop5gmoKZWK7BekQPqSoDFdOEiT56AXZroCLyGwNf+eAySI&#10;iaaEzAGl6GJyiEPV5BHKwOhP6dIjb2UXQMuCy+NyyexG2Fip4OxuzZ4uciZQc62nELEIuQolZLlS&#10;XoKMhDHTM4zsvl7bL5UAdToLGJajMlyQ0+p7BQ3+ivfSarKMSajTxdh3w9TgeYOWMKNBgwYNGjRo&#10;0KDBUcNP/9ffBQB89T/8EVbnt67W683Vzp7cuQ3cuVydnrvEGea0s3a7ajuXBg0aRIk0gHOYFXwS&#10;je3jR2f2wUfnOF0ZbE8tAJx987d+bl59/R9O7tzuNn//N/e6j395p3v3p18yDz/6Tnd19RvYrl9H&#10;133Vdt1neV/GmM4AO/QnJyuQYy5rrTHG0JOW+aAdWkmX07QH/0y6zdwfnbgJk/4u7HCjBamluCCe&#10;C34+VtpLCpDHWmT8/CCOHdhp53Sk/GABxzwgcnnDWDZ2/rDkge7wIRyeeycleqYssq0cfFAscE7j&#10;wdJ/ZUB19iFf+f2Zez93WL8UtHFWTxgCiAOg0+XkcVQ48v5eKCpzcADZDOj3Le4ZTCrDizsZ54KK&#10;iyazArn05wyPcf3s65I2FpoMOr6CzC5IE1rwIg3IkoYaBwgyWhrT+/tCdTkJpBfJgkD0kwD5stLw&#10;dgz7XvDSTksi4qCC7JBkSBz0kgZ/uGe9OZBvpyjNaE5INRIYUNtdCuRyDCOpI/8+UjtYkjM1vI1v&#10;IFlG1L2yb+CJe3KyqCXLkBRYRu5oJo2vyjdoRvhd2QmB2OA8mQX/i7cOj4QNiapPY6vkoBcpWcbB&#10;g8elRD+cR6VEQAcBiTbAytxvIvtoEdgrUnlEi2MvK/0eC3BZIO3DtWAXSbY8ByDZmK6cl1HIBVil&#10;AbhOBrC+qWnOyvlvWpZ16hdIygz/jCWdmOt4zYOzPB5KO9L7U/XdwWXbROjXNiRQSIEEM1irj2JI&#10;CtDrg+EF0/+lbhgX2CStHVJe5Pgp+j36pSbdkNdY7os59TJTE3A0mrYl/fXWuIINMVUKjgyZyFE1&#10;MTXAvnNI9nGpDk/HkOLn+J4H5EvOsVId+lurK9VfBDnTqYTKMuy7BdvSus27M6bZnvGoEjKZIGDp&#10;gQSQGnX0e7IPo00SQnLywCUQiWjZhPmS+vXtkXKtz0ogBUJptF1i/5Pbv4/hxcsjXEam2lhuu6ft&#10;8zFLfY8l0MiPHZ5t6Eh7PPn8h6QZUd+ZpBn9OHlC7qn7rNK2LrWnaf83mTSD98V+S9G4hGhS2nVJ&#10;Mw5k/0h2f/GkGYGWpL1t7i4sQVc5yxtPgrsX4n3bIEvGf5Py5d1NSFhDO7MynWt8W2eOhlUyzmZE&#10;UdohHZHv3Kgbykx6JgfwtZJtMB6gNsn2peYKlcHeNkC6ny4VvKPsYZM6I3Pi3nZB67wZbT720lm5&#10;AMU585IL5B0Cz9VgQ23Pc0ATKQ54DftIt6cc1178qaTzOH+43uBXlBYmpmoOB7np+RNH1XmKZCGI&#10;bYJwL5TyLT+bqXGlQftJ5Ib0vAAK0j47SchsiQyh5BQhQM88eh6cpQPp/jx9BCPJhYLAz9lFhN2c&#10;k/nXDt9m61E+JmPCOZIgy3wiDAUFf9/t5AdtmySystZG7RsAOD0Dzm71HNF1QNfBbK5gr6/6BBqb&#10;NexuG+NqZMlOk33MBe3c0OsRLmsSmuTEGo1yGUh318XuzgTG94+G8VjEYw0qw+s46X6xyLlQ7WQh&#10;7lMySKRl9PMwYd6WQMWA69HgeEWvBrllElkO6HulWVA1AbpmMDgBFhmj5DGVrZwRJJtnLlqKDVkQ&#10;Ak/2v2gZEK+p36cJc1XUT+Am1pryZuwgQcq0tkrIcsjytEjT3Hcxk5iMTE81v48EHJ+h3DqPynB5&#10;zLGMlvT2Urzq8bQmvyP5K9G2SGgFabvB0UJLmNGgQYMGDRo0aNDguQCXOOOL//EvcA48uzR4tlt3&#10;d85XZ/fWq92pS5xxw2g2aNDgSMEl0VidnXZ2dWbs6cbgrBcZm2ePz/Gjv7x11hmzu7XanbzyuWfd&#10;a2/94PSzn/2b7b3bW/O9771kf/GDL9oH979kHz36tt1c/0vsdm8Y233GWnsX7m86h0CTzhhDj6KM&#10;6W+mHDrTT1q4t4RvgR6kCS3Sm8PcDe9SqBR0OnogScdstPKRw9+9kUsvT8smjdDaMPE55eyuCh3Y&#10;V3V8zozdfYyOXWWIRZjl/9KmiY5jxSBMhAP5JEivxuFrdUd1thh8ipN7cHYon0xQwYvygycMUebA&#10;9+/KR+i7BKhB72X6GA3k4lNPl5m8z53ki14s8rWuGdAe9cPomZIL5QfL6iftS5eQ++CZ0UsHSIBA&#10;g9S18YQ7KnIZzdooCpr+NiaWV4uB4r2CIBBTBRFd3gF5hV/40k4Lni3MO6lDbGg3XF4Gfescxv37&#10;xgr0pbRTEvj81EpgINnuQCpIgfj+mpIYJbXcPqCUnOFwqLkaQApimposI0JbkEV6e5Xo7HlJlmGF&#10;RxHd0SYkZwu1ch1gMoUns3DfXaAtZxc7oKw5aueSZSSBMDXHSYHbgZyeKE1ZVKYrEUHItAChjHzn&#10;5MRf4+VRnUUvHwdossEBc8AW6x1FAPM0oDLY/abA+UlLCiHZlKFNIv/dFDF7UDPVOdD3NHVr/D8x&#10;njzpwZSA/aT/zLOcU+fY+weTWyXBBSC4n8LZgGhZG3KmszJBjppBXnk6UeZKDKSAT4gRjgSCPPMt&#10;HYA3DaHE2BaycZCicI6qn4MxEFS6SH8+8NsNndgY9H3BDHHJCQKfOIbL2xQSb/thETM7mifI/MiD&#10;6zX54+py3l4EfH5qmVK8Pa8aDXum6B73+2j0DsGbC2kA0UZBLEdqkxtGoDyS09lYuX49elbu8wAQ&#10;AgVinanR+T50nDvzm6J/pHcTnCK5j2TPl05xeq5A28sFOWlnERrkj8PDPoEnzUj6Zkkz+vbS/Yee&#10;NEMSqrVA6usmkmYkhyT9//7cVjsrsf6ZMZQe3GeFs2wN+JlApfMBM+hhuocFwm9XNnaXZWAi2ubv&#10;1tgb87Meb1qALG2h7vrxMRudj80bFcM6Rfzn6mN6O88VSPxNygSa5VeEzo7fN9jU7fHGY/wyvLTw&#10;rn+S3iKyXWwjEk8ucD7Ul/S11P9knZULZpozD/yMgrTrAok1XC2s5w+ut/1nRZ7wpu6AA5DOh2F7&#10;zbSFqXrXlcW84rWNIbSc4KCYirSpEmpfY2fe194Q5GLKt/kOSovHnNzQoAQ9evuPyP6kDjk/iIjB&#10;+H8GOcblhkvMMI4n1z0RLppsKHlnSJqxq9gsA2IdQctg4vmjY5ne+YguMBn5zfqRrvAScPJj6NMY&#10;45O3Wten3Q1VDXByApzeg7nzAtB1sNsNzHbTJ9BYXwLbLWy3A7rh73oNCTT8+8BeiTPivYkydi5j&#10;4tlIWixq+3P7mJYvbxwR/olSgjBe+KFJ57mufDlqwnhL+j85YchBXWf2/ti87Y0alXUZe2UBqMm8&#10;BsTpPWFst+r2/OIlP0DyCNVm0c6sDK/PoQIPelSX0/oYf2o6hK6ndm+zDLEDrLVExFG5UF80KB0U&#10;MYRG5EoFyMgzt87x/gS+cplzfSe3GQ4lEj5pMlyszo2rygtRU35rduDooUBF2m5wlNASZjRo0KBB&#10;gwYNGjR4ruDd//zbAPrEGeuffOrZu//l9cvP/y9/e+fe9uSuS5wBAO7Tfe/OV21H06BBAwLnMFtr&#10;7akx5mRtjb3otrc2BgB215cn2F6dbj76xe2zbmO2t17c2W//m5+e3fv0Dztc/1cA2P3i53ft//c3&#10;3zCPP37TXF29he361+12903AvgKLVXRvacyOJcvoj4Rs73U1HLmkMmr04kEoii6vFbFXw9mmcNKI&#10;UQcY7W4tOc8y7LCv0IXUnPK9QDmEToJZEc2DFAxS1HHvoAF7wuUM7TahAc3pBCix7vyCJHZiY2eu&#10;htZDSpe83RLTqa1LsfXSDocFCSYtgyaPSnk65QLhq4BCn5pcCogKFSrNge+/zBzknBNJCFA2GFl3&#10;JyvsYFwzccq0qOuwpCJvsDaonirFE7lAlYK8MUYTWsy+/8ysPQ9cWARSgEsVR3Mq9KkuQ/ju+yNr&#10;HtFUzsDJKJS90D3UvIR1dAEG3Cl2eNijpTjWUzmitVNFlhxgfvr+OK8yhqHyxWJ6sgypzdKbgbG5&#10;qgSaI3j4nsohQJhaOpRMe1WCYZ6nZBmGvSKIuL7OrMrlwQ5yxDAZgvA7/h4HEFP/Ic1ZX3LEkBwz&#10;DpYsQ0qY5gM6EZfdSBCrRgf0U6Cbqa9BqjPnZdrAoedGAUkmuO88CUaJ4JYbBp48IpfQIRegzt8P&#10;zt2pWuQ6QFKdorkv4T+8a/pOQT5U/SE5WM4NKnbta7BPe8cMztlfHTENCpArDPJ94KPhux1+W9JG&#10;8qYFRu1wImMNKYtavMGpT/dmhpmajl/kBHa8Df+OIDrFQEGqg72OpQzHOuLM5GSEm2ZvqoS6ml83&#10;L/NdOjEqjZHgT4NGaJk2ZlqXBzQusiklNVVLdUmqEp545D6lu4GjSZ5hBAKGTiCWTIB43jrUdTzg&#10;/nemh6+T6ZdvSGifNe5vBHCaV0ogoZW579PaT/XPvOBnua62T9O2wum0x3jkgpunjEvGXV9Cek6a&#10;4rEaPtn4WdIMvq/JJ80A+X4om5f3deikGbwPtjfQzmWH7+Ecqmdutx5u9asnzRhL2l9YtvKAXS3g&#10;dOwuy7C2cp9Fpo2JUjuQmuliHV9yhfhYaLm3S6K1G5BwduiEdg6adLMYUHnDy2QZLcdl7h+Ipt1D&#10;uGd+SqWzygJ8pd3PR90IeoviTsvCuBiNKLInt++cBHwO9jmX1M6mCB7qGis04ZtGHa2RnhVYphYM&#10;QgICbS40zDSsA79Y6RebB+mKYPrgJtaV0asIfSdhXOGM1iEunclaIw1L0vcTscjIDf7c91ZKhQny&#10;P9INnKcT8ynlIYr3KJI28KXkA1ObCLyFqphj7ln/Jbzg5l9LNDIZEp+rIO8CNaXtm96Ij2RHRB8Y&#10;n3qe2MK4RKtDEg3r5CfRVeb0HDg7h7l9tzdldxuY9TWwuYa9voJdX8PaDrBdjwFJoEFhShKNbGD5&#10;KGm4CnwvAszlTxEq6O+4fcVQCQdFybbCDWnqGe/eoN25lhi/xkth45qKWpCy3LyVXvOCMJ5EQbFX&#10;zVDHpvuovgLKKIpqd+waIzsFxzdYEVJKWwUGzNEqyN/p/p3b5MyyiM5WCifJ4FDTn0IjYmljZnj9&#10;aDFIWYG1rjmd0T47dCbtsXOJy6I2i4xZEiaF9Jd6aYkZept/L7DWGk2XSIKjrJuY/CbZSGkTUmO3&#10;2eAYoCXMaNCgQYMGDRo0aPBcQp84w+Luv33fXv63zz99/88+/8wlzriGPTOnnV2t+/+785WhCTRa&#10;8owGDRrEcA57CgOcu58wcEk0TgzWa+D9+xebj355GwCwPbXm9pk9/51///+svvbmn28ffnyy+vGP&#10;Xlg//fgC7/zkDTz86DtYX3/D7HZfs133Fdt1r/AejTEdjNkB3kXbg7XWGGPcLXF4lrtxoy1E55bC&#10;IXapi4mKgdlRk/wyiaPPz+DFg3uUu8EGZKePIoeZ2tpEt21pFX9XJR/WV3HcqxZkrJRr3fjXtMuY&#10;cgf2kkOqmjSDdq+8X8z5TQtSBQqtDz04pjfAQDS/0mPuMZB4nBS6XNDo8SYShgACOWqCC6gyBxUC&#10;bXNO7j0OMf1ryyz/hatCMOZMvLh9IFmv6DIROrtEdy8KLqUDIrTg61LNQ3YC9Z+Z+3QaHEDb2icA&#10;YxLkxl01WYbvJJQbS0QCeSdZf42ICuEryYiiNg3pKnJEWCW0AvAL7Pivazmn87F2qibLcGX0WbG+&#10;oOtKeoE7lQw44+3tVTsV/wPOleuSrfuiZBkJbbVkGUk512OSOSjJtfHK5cEGmxuIv48ly/BOuatA&#10;L7JjdBpMJLXNA2SrgRTQAKRlRfcHsxAEM4QQ60mJNkxMJjlTmr8q9jnlZV7vBkGSp9zG5c+OJiB5&#10;GowFE+UCfaY5IJv8/oSU8d9xIJuAu6BOje9ST06Rc8DlZVLwkwZjeup5CrbrTSIbHYVGQJJlmJwD&#10;qXEOkQZYkUQY9ATWcHvdqTG93XyQFG33+MBtZVX/z4ie+3mKaMfpSOPmvpedFlYUnUng+WDPB7ve&#10;8ZGCEI1yjRruGdswhva+vRke58E3tIzW5137Mz/Cy1oAJH1Oxy/Vo89H+ZSbaodWXdKmnvKKthfg&#10;z25cVzkZMEygFJXlq1KiR8DdjwP6GiSmDZE9lFg1B94kOnDBkCcC1yUSHeee52BOUC/HidalezXe&#10;jksoAcT2u6TXw7PUDsl97nP+MOU4nLcbvgdJS8cYgnf0PYmcNGPqgUIJ4Ea8+zx00gwNH9e9vEDD&#10;3zkgtcP76tqUHId0zs+fFQYDOXkDAIGuxnlXSpJRDQhvedFJlpYe2y/vSkj8AcKPTha5gNshOQ9W&#10;BqZzAfe9/Mm10//AYdijOFDepus+zAlfK/C1clzH7fT8ZORsXXH9lySFUECTB9I5eI+zhUsGqJkj&#10;vl6ujRI6ayyJyNj85HxGyLOc/0LgH5k++rrl2SI9Ow4y3+//XImnTwnIeZYwTrku1Sv9THC6SM8k&#10;keJA2a7UPoGbD0CFBeBJMtx4TTLu6K1IrnN5M92+GJUbGXlVYiqy+sTpW42UKPIR/03HjPcv6nvL&#10;2i8kMyl9AzHKfO0l3W6HB6oenToNGb+SqQmPOOxld5AkHTSZhU8aa+2QDIO8cnIK3DkHcA/oOphu&#10;B6yvYdeXwHoNbNew2w2C7dvbJTxZRr8W8TyMnrtqYs7PO69Q0O6vkjyAtq+0TX1AxOcIdp/4uJA/&#10;mARF9gZscJpzB6/uCXdk3hahpqx5AdvNrZd21mEYGXPZpe1xivj/VRx3yp+uzA8s894UO2cBaMkj&#10;Fo5bOsdlFdRh5RL6VeXt4slwyCC9TLuhtR7VI/tD7jwDRra/XL2ez+n5Z8HzHk7TRfWZMqGG8TX1&#10;N+oLkU54QZ1dMcmVJn9DctZkk0drId0w1dhpNjgWaAkzGjRo0KBBgwYNGjzHYPD0TwFgSJzxi88/&#10;ff/tz1+++dGf3dvuVne2q/MTlzgD6BNl0CQaN4t7gwYNjhtIEo3zNVbb086eDlfl5tRarM36wfsX&#10;p3/27h1zcmo3ty52p69+/vH2tW/+xfkrn/1T3L6N7i//5JXtuz9/dfX44y93Tx9+C+vrb2O7ewu2&#10;e8Vaew+9hxgAdxZpOgPY4aLKAEYOj6O34dr5Fdihj+aRty9UDE7XDhx9OR23iSqEQ13N6bTEYbXm&#10;9LEY4mVmHeRf5UNF7BBTBLSxF00UMjJ2ad3Frmlby9ddzEIMcmjO8OGOeNr7xf5SVHVn85H2owtR&#10;4TXtoqWYpyJngHIH7aRRxARI5CknNZH89uTtyehpc1zowoE516UOev1aijEUXmzL9F7UoVhb+1K0&#10;IHnd86hrTT7ZGW0sBS1xSGHeyF0OS+PgQ80FPVR3NK8esMOFAZh9Yvv/ExwkgcLbLYXiIWRnus78&#10;GYCsE72cLCNtpyrNAPXohXrYiJE0gKprEn1DHB18+xVkTIT/AefKdZlxTqF6KXV4lqcjR1vBabnC&#10;WG40WYZktAACUckmNdd1/plWme9DK43Lxna3lCzDy5nBPkvohLFg/D11IKZtu+9Dy3XGmIyZ0IlE&#10;S/T7jSXKkOxgTheCbZ0jHZUux/rMvnyzkFs/+unq0noWN7C++wG3+3JJMlS7IdqLgJTJMj9qQ5gm&#10;8eiIPBPNfbocRH9I49LGkysf1XET2z52CGsW+DFOlmEzPteON4CQDIMkyhjK+es99/ftkt1swIfw&#10;n/9N3n1eeI0D5425JmLMTyHYEwhzSp6mvB3xDJAwrISwhISIWMyX3LzWXlePjlnzlhBI313K73TM&#10;4wGd8dxITvkJSGoNwu9aoO5VnB5S7BH++8ZsEgkIXXLjL6qmMQiRQZLtAkAQMHqfnGh5VN4BpmwK&#10;Tc9JKphLjjVHb0lBwlogsE8qIUwnt/sDGetBxfsGROREnLScqU0zkpjBQDxHkYMdAdkmPgRQBnGf&#10;h0iaIe0DTNqvtxli+WaAiFhC8oz82gCFbDJJVlYIVk26xUgyiBl3Wa4t+n7SVmHZlqgnzLN1pkIk&#10;I8SxMdXgbF0um9jaLZnv4wGqCBMl2H+yBBH+zYxZOKnnfWxdzkvUppnJX5rOo/IhF4wp2a3BBEjx&#10;SAK3Fb0868xckjH8We5dfvcivOvw5HPhngHyPr7q0bZJf7skjjSZIy2L52PEVhQh8Iq08+/7i+mA&#10;lyXsNaf7qcBtWwel1sElF3LzbOKynpbkOUiRFOTNCJJT5IYkr+i7S6aB692+XSb/uSkVXg6IMwQl&#10;HkrAxv3H79P+BX4uFuiYmGB9F2Tpovknc+D06N7B6toduvuOVF5JCY80+iwlq3xCQCDIJPfbWsDu&#10;Qr2TU+DOGczdF2C7DthuYLYb2OtL4PoS2G5gdzs4XQyYft9ExuwSdIyOPVogxN/9omnEWwAqBdQP&#10;jcPjyxeWD0OQw5L+d+WLQbovKLkfEDfLEJgSwpKyQq7AiuBXfj+UO8cfKqjkS/eHvnrJfU7FQPNR&#10;vlT1vxuXxt8FhF/VxDBRgwi2GLXL9UQK8dsHSKRQY61zvEmrRmOuJMtp07ybBUM3gwGX9TsKlft1&#10;JPaX5n/yXIG2iRDrAdV4Ore/XAhZ+Qtk9E+FDWWDo4eWMKNBgwYNGjRo0KDBJwCGxBnftfjUs3e6&#10;j7rzRx9/8KOnb73wxTvXq/O7WuIM9/1GUW/QoMFzACR5BoD+AOUcWG3s7s7trd1tDHYbs326OcXj&#10;98/sB+/csTtjdnfubc+//W9+snvpM/9gtlf/JwCc/tOP717/6P990zx68AauL9/AZv0tbLdvWdhX&#10;jbWr6HjImM4YdP1Bjr+x6g/trPtbNN4bgh0mKqKthoNlhQDcOeWkQnpGG3uVFEBOm9dSF3D8t3AB&#10;pT4eSTSyFKoGos8cuyuLfkh4lLiU0WmPBnWojvZGvlgpDlogeLkO0I+VHZbnLi4i543MBBVBT6DN&#10;YnJJw9NEH/prOeatMAcVaEDlAXcdzJY3dUQ/QKD7IZJEZIN5TLqsyVJbqBeRRT13M2MupKu5Q2ay&#10;vnsONRe4vh+iGRoo6lg+JgyZkRLRB6EdsY2K8qJyEpF0HWNa8Q7DiVNf6qA/pZ0ySCu2To2AhDG5&#10;wO1YKlu4fJHemeQdvgR/gY6k8pJdsjXn8qdEsgwt+KrsQIQ5qkVnaeeICceQTyZvJPHDX03snUmV&#10;y4OzN1iQiRR0QscW0Qn53b9Dv+cTcdDvBwlqkQIRJD7k3w8G0eEEYppwZe43WRNeRXtN7U+j7ezL&#10;NwtjQSV0HSkcVdBxHiQZS4EHFtH3OIiyWZD1Uf+Ceo3aFEjDtePMM/epJ1fSx5Qr69GXaVMa6/MX&#10;NDeACy5Cyol2mFyj7V2HoDofaG5MCKYZeEcXDTaZscFS8BTZK4G+LV+XBCV8EiCnfSeZiAMvaMFr&#10;PY/IfBHZbdTcdQ1qSEXOq/M2lxHfErzHZIOEArUJvJzhdRiP5uQBDw7kNq1UL9GHgslWDeh+JXlm&#10;4r554IYr0/Tb0egwEy84NwTtMNF6RgmvAAAgAElEQVTaeYJkWtPfon0jGJyacrLkxRr3OgJw/s2d&#10;5eWSBGj7qX10GW+L79doQi6eNANIxYjmN66Nae75A+9HCwKMx9j/m47NkVQ6/ulJM26a17jQqp00&#10;g7ZJmU/qFyIfhkCnsJhja1PkbCoXwMnLKuwHJgXvzmjL7dNdO0C8Ny+WNEPgb08FQvlSkIJvfLIM&#10;Z/ca0weeOkyMhI9w/sn590CyvxxQnuNlboyyLI6ezehxb1tXuzvZM1lGoosE3SW+S3SW9NnTTqr3&#10;eP9+CDN1VozQHucOM++hJPuCJxBxn5w+SrMDt+sjLJX9qaX7xqwem6Lb+nedTon0C7EdUhyGlnn3&#10;3AZdOllSWyVVt6Gn+URquAmAvAcFiAzdE4mpckPaQ5a8bjHoF9OPg36niEpr4H8A/Nw6KB2hUxvX&#10;B1LdE+oWsG3S7tOzAfeM8Xhu/iWYrDsn+jxpctTLLoU+i6tuktgiLH2wBa1bJ+v2MQBOz4Gzc5jb&#10;d/s6mzXM5hp2fQ2sr4HNNazthncMYFaIE8YOY2d0RGlVVDEm97AQHOKMfOz8KRFcCLwl6P+i+7Fa&#10;/g5ZgYfUtBPX36aMUUhfiPKowJprtpLXyXwfwfb1uvzEsnFXDDQfOkCqXAARcWlds20tQYuNtSB/&#10;j8t02Z+TJ1IYs8X3Q85UXGvkeVPj5f4LqVDY0MzqkWWgJdTKjtlXmSLs9gRtnUvQeGKkuj4VfRYZ&#10;szneXgg16HkKqKRLjbQJBNHgEwEtYUaDBg0aNGjQoEGDTw581+A+APzeH+DT5y/sfrl58vjjx4+e&#10;vfnqa3e3u9UdnjgDAFrijAYNGhSFVWe3ZxedS6KxfvD+xdn9X3r5srl1e3frt//d9/HlN78HAJu/&#10;/8sXTu5/dHfz3s+/ZB5/9DaeXf4L7Davo+teQ7f7YnQ57MCY7XBhtfIX4HAXjNbADKdaczzy5oB2&#10;WFfgEE9zLCEVAvri5b9yS1py3FpwUhGQ8HS3LZDP6fzjck6oo1AlOGePsQeElPcLXJIx57TIWXBw&#10;OFCd7AW8izu6VeTHoSHIiJK1cUB5kh4y0wmKDugLHbBrTqRFx+8+jVAmPFbfl54tRbE2DQzNKXJ5&#10;SuxKLnimDHJMPkvPFrVPvku61dXhpMLfl6L1SnrrAjpPFJTbY06gTjZE08NYP6fvqwWoA5X0F5Aa&#10;J+wWztqhaJiIJAgMSGWCIm+KoFuRXwTo13QlOhNwZxLJKTyml7SdKvRSOZlIfDFL6GGK1yUnDSAV&#10;xolxUniOxnRPS5aRGYgwRzeaLMMIz4wsfvir/tmsymVh6CIXKOZ+O4dhMUCOqXYawELfp0k4xL+8&#10;W0t/RWMmNCLREf1Ok2jURwz6+lM6E55bVoW+kqM7IwpE9qnR4aHmRYDcujmQEmVIsuNIgctWV0Z/&#10;O4jDTWxUHjsYD/+wBAmJWS6pJzq1Nn3GVW5vtunnK1MSZOTGxutoOufmA1zHwYLKSwVfF+xCnfd5&#10;Oy4JBgb7bzXoeV6evJgmxeDt9oGLbj6DTPDzfvzTvBi0wO3RsduUx6YGnoagN8OOhUgQsoYs74yW&#10;z9lHE/LJjUnqmv6W5IZHxz33iVbSZAMBnSBDcvLB17N9EGXNI6UsSHsMblTnnPi1/YJ7dhD7dwoQ&#10;WpL27N50EHA1cTOJ+WPJ/7TM9cmdmTUn5iSyeOGQR0AKvKXfx4KAxoJ399FvvC+Nj/wzF1DGZZYw&#10;5dye521p45LAL68iY8bF1njSjF4/zkuaQefwsEBtcmqP10qawduhjGnlfo0g34bP5MxKWBsgLd8P&#10;9YxMlGRmJdk5Grw7A6SEEGJ5iWFk+LzvM7X59+8qTWrR81mwdT2F+efwMingo7Uz9GMDrz9fwPna&#10;gvOcdHY3dhyq9qSYK32jYw0IfMWfjYAWfOee9XjqutPpLCCdk8CGef0ryZ695JGbg6nzsUdS7lwy&#10;DzcX3r5GSh8lTWB+RSPtEVwSHPo94MAxmaPPqH7iELch8YnffkhNFJsggo6O3iJwsfrR+SqhXV1W&#10;0D2lM7KnIThLbpi0vm+nkPrKwiiZuFMOgZ8U/aHpZvGduTJhypAmbDFDZX3++8dmsPVnBKvPuEOX&#10;7qylBD++Ph2X0n0p8MktKL7D+YG1FrBdRDvm7Bw4v4C5a2G7DthuYdaXsOsrYLMGNmvYbofB8ANg&#10;+j6IHWhB7DZOcon404i3wMxUTyTAgJ9B0e7ob5O3CapA0T1BRuDYzONg9KZMAZQxwCsmSUn8nphd&#10;lePzftjynBWx4TXaLjL2ESaWFDDAlF+OMI4Xwvoy+5rd+/LvY/b+MqQqrnVi5AzfKW/6s1AgVcwU&#10;5ti6Y3jVazrm6zDmMb4c3accsSzL3rMYYDCYUp7uX0akzDDUL7IYdfX0ZBswoWk+Zpt5ucHzDi1h&#10;RoMGDRo0aNCgQYNPHvzh7+MjAPi9P8Cn7r20++jxw0cfP3349M1XX7u7uT69u1udrmjijO58ZVbr&#10;zrakGQ0aNCgBdrcJV0Fnt7vN8NucnFk7JNE4/eDdO+bk1OLWxa77zKtPzr/6te/vLj7917e+/PL/&#10;tv7bv33B/vgHX9g9fPCqefLo67i+/CbWm38Bu/sSrH0J1p76o57+4sVawBqDbjhJc3dV8ZFiMccj&#10;5dCu0IVEtlzrYtIB31LklDaqO/TyecboYXGVID/pELPYZUx2YeOfowflBU/SgcRZICo3jNRMen8w&#10;lol8OYLaIXqJ8dNLrkz70mN+OSpFHZSSR3PK53eglDsvHqWKSb6Q34W9ibREPoX6GAveEpc28hvI&#10;J1coxgf8d0mnYS1wwZU52eTrI17qnAdWSW9dQL90Kjgf2pr59SQsL8V1ILP+xfXWTIfNPTtCvOCM&#10;z3myjMhLiTCL6lRQSWZ4HOi8lOkGkHmfguTMluhMo8uQqJ1iSOdkKsrafJJckeQCJ68V4jtb15bs&#10;0VtexgAx/1TnrwA8cInrk35XNKKX/LS2ZBmxvAIiQpNMQK7XXNm8ylUg91dZw/ceBzEmUVDL3I6X&#10;glb4X20+SBALl+MSHXlED4BPQAxhjfmaG1aHPOeqc+JrOr3xFyG9fLPAZSigr5smM44Y1OSniHW2&#10;Figuyea+TmxPSs6qud9SsFxkxtNpZ7aL5CCX2x9FeAhzwINftXePGbwTvvvtZCx9Lr1IAsGc/eAT&#10;YhAa56YO6Vic+V4ek2rGkLl1a115T3qkwHknemYwOvKcj+yk9wHAcBwcb4Vg9kgxc4blsNTGNYHv&#10;+VY9t/XnKFDw9W2gt76LIEe4LZsDX48Gv5hM8owa4BZPAmnuNduWPhtL+nXjOo4QtSd+Up4NZodo&#10;VkfTxM0Ri0EWsj6j/rnhiliJVYaxwNxcIo1iwbsZnCSeSvpnUxkdOSSiZ2xsE/Ajfex7/CfPpyMt&#10;psuMgRRsz5NmDA3fIFDGoAccpZNm8Pa1PYGN+1WSZkjJDFIaX8GiG1peYFvMSZLBz36PQoamYJDO&#10;YfR8TOHO79DztbGAHUgs4kuUYQU3NgDhrs+Rjxlu7RHG6HEQ7KKoHXIGYUojfTCg/MbLAs/lYnrc&#10;G6M9KfLdtTPaBuUnyU4Z4S2+d9X0oLY/juv4ByLeU+RKkf1N9u5g4rlTZt6oPs0FoWvrWsoMkvcp&#10;wzMT8DRc3g5lweanRt9cfeY0uzwPg1hR44+ja6V9up8CUptTDKKxNoGB1sO4XVmo5uwcqRGzNx3M&#10;lRu5YOmDiGcuUhOcbfR8zP6TdHE2gVVOJuwB3K8m4JHi6stpfcvtbZkgxTHlZLtQljsX9MmObExT&#10;Y+OpCfT8wCXOcJ99Eo1dqHd2Bpyfw+Bl2G4LbDcw62vY60tgfQ2728Ludr2+9nvWMJ9+fqmMcBCN&#10;nQuPQkKqaiIBInylwzChejwkyQ4qsxc+SLKQMYJW1V5GWC5ekkpjdc0jPQcAAp/nySFe76JJAQvL&#10;X9b48CkxMTIGmFI/vIjFA9f2vQXGLtnkrrxnfdm309WK1rqE3e0bq7jWuU2XgWwQ+fdG6GQRXmWb&#10;y3bF+JLf7XszlPCtmlhl6T4LqCTD2YRyY5f5X4WqN3TYUIKfyRlo1LRbV83oz+r2G5iLBtWhJcxo&#10;0KBBgwYNGjRo8MmFP/x93Ad84ozt7vLR61/Es5+/+8Ld3Rp3eOKMBg0aNCgNNHmG/746tdtbp/2N&#10;1G5j7Ga3Orl8fLra/dKsf7I1u1sXu9O3v/1PuPvKT4GL/3GG65V9+thsfvB/v4b7H3yte3b5FVxf&#10;vW1226/D7t6w1t4bfMNXri9jTAeY4KVFbp2ttcYYf/oz77Qnl3W/EIw6U2qXMOkNcblLGN/mtAvU&#10;PRpGjCS7WdPOKEfOLos7/vPg0aKXMfT38rGXuWwdPgRnPvrXU71jRHLmmnEGLLEu1flx5trQg3Xp&#10;gmMfD+EpcLBgeCZ0cvf6qjNArmwP0MZYaOxjTu6cByIUhscarVdJ6lNFPiMMLjdQIL/U2uVqDV4A&#10;Up4oBGMJUHKj0YKPqgWszXB82h+4IKDCjwpBUu7oIbJR6MxxeVMJKsrNdD1NWi4EdPj32UU1bwdA&#10;eXrJBj8V5iUqFzQjwl3QU1LgsR6uMR5EVUvfJuOorX9JV2StJdkDxCI6P60tWUYqrwihSfYNM4FS&#10;G2dS5fKg2NvSXwAKQSeEXVYpzQRWkgNVxLZrjtGPlfEbEP/WAlMPAnSdp2wQBLuJkxC017TNBqc/&#10;3v8h50MBbQ0dUGcpWnakwW8UcoFAlD94MCuFNDA1Nb21OGL63LfH96LkHdN3QkjNJnjmknjwsWhj&#10;0t5PAqKOEPr5t/B/SRdse++dhW3yXv94CIJyNO8nvQ9qsbmc5VqyDVrFBSEaMqd0/Vn9moHbxw7c&#10;L5Dy0RQzkfPSHBMzx8dRG44+QL8zxRw1PN3Gza1xFEzPmpb8/DWg9Wlcq3sWgumGMiZjXJmEs4X1&#10;aowGzIf50fFaBHTxVMM6A9zG1RJnaMkJb1z3sbFG1ygZ3LgNQ6fJ7eUsKY/sIKbYchGiiULcY4gz&#10;gAdwzpWnNfZY6VmUnqyDBlvyqQMk2yLfdg5ykmnu1lwejxlG1IHvi7Uzlhvbv6jA94olk2ZImwr3&#10;fUK/Q9IMKUmGNr88aQZfl/lDEGSMljSDPjvifYOBkniE7+VLoW6CGgOQJM0oeUzmgmtcsLIzY3wX&#10;xmvtEXxIO0ByFnHzfLsvcN5Lge/ruPkxvi/Q25u81tpenH7OBE0GZAMyJ9q2vH7xfc5Ygh6t/ox3&#10;zPBvLghdssdL8fHUfUqy3x32odbhJ+IwDzktcDPod1Y+xh8FZdyAoMa++/cV2cCIx28xnCcw2y6S&#10;FTSJlRloXTSwZbTnyg1nJghboZpXLxIO/pP062WBZKdw/WER1aWg6pq5MiEDfJ88aYvJ5h/UnkfK&#10;Q4ntRse0x72fdtbnnzPca7inzQWXOMN/wm05SfIMwK+lMSvg/AI4v4C59xKw28FurvvEGddXwOYK&#10;2O0A2/WzESXRCEDPWBD1nGBYYpCp3i5pC2sEKfEhq8qLqtxl14LsORxGlpQY4QljYPmyV0yiMJrU&#10;LF7QIEuhT0lUYQlUHDen1Oj3pIFV4m9O4wX52ybcCbbWiu3g7RL6vTAvFtK1QsPM+GUbsOhSDRg2&#10;poTwM3RSAkYZaT9Q/ZAsEnks/XEMNbHKUqgpw3OgzXFksFRajAiPgvzM9FVyvjTJP9N9p8Z2g08a&#10;tIQZDRo0aNCgQYMGDT75MCTO+M3v/hEePj7fvvjC9cOXX1g/bYkzGjRocJNgTs6s3W3M+Tmw3p50&#10;WK0MViuLDsbc//jW6oMHFwDQnfQnZidv/at/6l58+R/vfPnV9e4ff3F7995P79r7D+507//8re7J&#10;g2+a9eYbptt+zXa7L9nOfgbAcAAUXRZth8uxFdhJF0mkoZ8AaYdWhS4iNAdi4w9x/UP6Ijm7sumh&#10;V4nbai0xgfu+GNTTyf6ZdjYX3XGnh7fFDmylMRZ1vuOHkEOZnTZ2+f0yB6z0UiQ+TDciufX1MNwz&#10;GFZe2AGwIj+SxpAiy+gSrEqOH4EyPAno4yw2fg1PMn4KCa3y98vSZ0BHGG+hOeAyJLnUZ0sc3Z2N&#10;yKdiUFs+cw8eIPV44fqJLzVvY0qAyWw8yQVqpQD2KQlUcgFZvSrXL5GrJD9wUO2SmQK/TKOTAcTE&#10;AHIBadl7RigrABqNePTL9COtYxLowS+nwS6jRT2ZJkmoRi9AFR7q+wJERok7T++kNXUSCVsTt1vD&#10;Y3OMjirAWKIebpNJ8odOhRS4XD1ZhgRHkSyDlUuiRxVJsyqXBYvguELlBmJ7PXzvn0UBciv2O/qe&#10;T5bh2zWprVRnvEx/8YQr9PvBA6Q0YWXY8+E7le8SWYKVRc2ythLBmH35ZkBKkOO+O+DBOXwtjzDo&#10;zYFm40t2gKtPy+IgH8djpH3BZObPI38+bmYxMjEIsoPjlwted795QDuHnB45xgC3fs5DUozkuRmc&#10;Rq2eFM9GyTDgbQPaJm+/X5sR22Fw4o8d7cnjoc4U0M4aq+xNjwzcFiTn6z7egM6LY+9zk5c/yzdA&#10;aEt4NEW259aZ8zRA5ANXW1aXRXxsXA75IwT/fAj2YnQoylBmYvX4wQkz3vDERZ0IyxZvqMf039hZ&#10;jZQQ7KZ0oAXp2zATdwrx03aGT2nakiMA1zbdzyFdiyTCU2i7AkjyU9pL5c6NSupDiY+y+LCkGRL/&#10;hql2CWpi/TEFcmdiS8cY8GDJGYS9kZY0Ayi/FtNBYo5+PMuTZvB3jVA2oV+TzqM0rxLtuXXpRzrz&#10;fGHK+baWWOg5SpoBINmv10iakagxt+xgfF+kt0A/3ja2Q5l1NDUBHz4XQPJ5I2y7N0g8B6T8Fr+l&#10;mR8ScDNIOwecBFJA+IQzO0nfuHKtrvb+FKB761Gfin1BO6/k87DwflZNckX0dr9nTfcjS1lisqnr&#10;cXBJMoguHWw2E+mc+bBoHgZcDe2+hpzgw9PYew6Q94wxg/mb7t/c/iyMO+54nNfjCvvKDSvgYAjO&#10;1UEjr2EqsgGDrh6Q9XtRx5G7/5lhd1A6pjgB4zI7sanZmuVs4KTdmT4Vqb3HeNTt8SUepcOy8fwX&#10;TxiWAxNW1xCZ7pMA0SSXALBawVzcAS7uwtgOttvBbNawV8/6RBqba9jtJoxuSKCR7P+sZdO6RGjI&#10;46qXSECR69w3hFd1NEnk+j4JsvKoKTxZYtxUICYXrryu65d813xfSvlrRm2W2/uMnhGPkAMAUQYV&#10;0RGa/D2EjyogG0yR7JLs/KVoMduzoA/C/mttRDvFQRHeLqBrVdB4k5pVsysUWO+KTXPbiJZzf6Uk&#10;iRgzfA0KrTGQoelS/DNmkGj1RhTbIpzq6GsDsocQfM+SIYGPuZxsaXDc0BJmNGjQoEGDBg0aNPiV&#10;gT/+7u8CAP5dS5zRoEGDI4TzcwBYGayB9erM4rTr0IU/u3j28Mn56v7Ht9Y/+aFZnZ103a27m5Ov&#10;fvb+2Te+/d+2n/ncH5/dvdhu/vz/+szuvZ9+bvXkyefw5ONvdVfrt7HdvYVu9yqsfRnWnnJ3DBh0&#10;BuhMf0PWHxOF5BkAP/2iDli+mTIXEdny3B1aVmoXPJSfWr5/Rxi9LGSPqzs4apdNxbKWS23EF/hR&#10;Mb9drjh27YCc/4Vq7+RGYaDJWX+lYw5IAasewRJzkptbk/6ka+PPl8kELfUQTtATxm8Ltp/19jFp&#10;NenVqfO3L1ROFDElQBnCHSlAfQUOEDCmyahS8lm8BKaXKSZPKokXEIGiAS1KQwUdpbXgwv4znhaN&#10;JrgTZzFHzgRZ5bKxSkIh98kFIaER2LgKEC7mVAIqrOO0wNtKDvVBdqz8GidOwTb+q5KurL/flGUQ&#10;bbs4SDql9NxIF9VJOZENBgp5eUMj1bVSlHAJyDmKD46ttegoG3BFZI5kdvhpEWSNFFBVHKQg+Jo0&#10;FneOVPAIsopXpfSXlEsyT61cZUhTE1r0a+/qxXY7Z5dAL7FjhbEm6etwztAC7bjf7nlh+28GctDp&#10;wD1H/JzaPdxsz7yWFk55kT67IeCBJQAS250/s7aKLC0JUsIh950C/S0H1YY63FyWAmG037wu9Vum&#10;KFF7guIk4auVSQk/eL2bCT6dBv08xwky3Pee1VLbuSfHsE5ehxnynbQjd2wDp9I1IQFH0l/oNQX4&#10;YJId8QmG2HF7vqnITdaITyf0L+4JKY9WhhxvSjKAB794k9wEOQWkdqZvw6a/oz75GhBZSvu1CLqA&#10;7o0iIcmFX+nJLb14Y2dXOZ156OBvaZvPn00Fw75z8wnkk5o0hsyzuLExSBTngRjL6fDwPU1SkdaX&#10;bYVD4kODTg3iPUCpaeX2TPRswfJwu4snZ4jObFmyh77vsK+RAidvBihDuM+lSTM4wzkY27NOT5rh&#10;W6d7TGVd+t5m4D/1fFsK5qflRwxSMEO1pBnE/vF8uQJMx+ybAn1ZQ+jJuFsTdm4wCZ+B15NzjTpJ&#10;RQ4DErKMDzPJAHJyuLjMle4StMQRHof5d1+i3TfSHoex5H/FArlUBIa50M45J8qiKWPI6ue5aoIO&#10;YYapS5Nl+P2zL+M4zEdo0Tws734OorEK3bdPjvTQnmUDSvbxvl+igy05VzASYnFnS+RGWAPr5X6Q&#10;3QuIcSq4bpSupLPrBCzRT5LfS3YCytgeqtvICEh7a8qz2YQhnm4ZvjPkFufTiD4z46DXw9Kdw8Hu&#10;GETkhp6HeTCmT1wLmkTD1VudABd3YC7uwtoO2G6AzRr2+hns9SWw3cJ2u2GOV/2cwETneuE0OJQs&#10;5puKCRRCm4oCSg6oEQ1paYKsSSDx4+LxO54RiNoRdJZvmSxOlNcS1ISxFoYx+4zeL8a2qyx3i9ju&#10;fKyVfDqGxhErY0VpeuHGda+DCvxdEPgdFfy/dK0Fea3pVxSyv/l8Vltr0g81ZiX5JtJwQduHT2dR&#10;s4rOpxmGFvbU3BYKKOX3WuXBGwrLx60ZV973SNFj4nsl17mevtZ4cj5o8qzBJwFawowGDRo0aNCg&#10;QYMGv3IwKXEGOmtOQ+IM991uV6VPIho0aNAghnPgHAAQy5v12lqcrrrz7sKsAWCzW203j1emu3+O&#10;D3+22nTG7G7f2p5+89/+bPfK3R8B+NNb1+uV3a7N5vt//hXz8Ydf7Z49+wqur9822/XXsdu9AWvv&#10;wWJle8+wAYw1xuzcD7BTsPiHcoq4J2iB2cllgoSVdKBX0oFIcgKpmjRi5PDRnWnWuGDToPihvNZO&#10;dKOYVvNlFR0R+JltchES95lcziN2OJj0VzrmgLQGRS+OePvJTW+oQqtKDjMUijk9Ko1Uo83M+Onj&#10;5FV+YViQZisnitDo1Lt95sSuu3BS5FMxmaU5uJSSVc7hSbsQ9o4D4Wey1EDGgaKw/NL0VEHIrWfW&#10;0ZA5ilRNlsGDiqtfKLuF9wj0v61lVZgnhThmiYAKgJZkqPDcpEkugnlpAgEkjt/+fSY3su2UguoJ&#10;qGhfQGAE8skZhasLjSwkT1n6WRR3gV4q0ZHvEqke4fQRieBhKuSYsvQvgEm0Vhwkp7WDJTjgRJMh&#10;JslEEU0XqU21cnlg8oMms5Bsdcmf0a7i34FWQnvSX3SVnImrguaAzOmnouOYghhiWgJSOqBlTK7R&#10;JqC8FjWhvUjLeEMHXCcJxnidBwS7siMOctOSZLjf0vecY7BFahpznyz+zLcjkLx71/QdDZRgE9w0&#10;vLUyySmuduDvUqB/3VJ87hzimezwv3yQtvHf7UDP1j0XwGRkkTX9PzSRUTB7HF25f8oCX6ODnp/d&#10;MOSk4aRtqNvKmJTvprzvRfkBtsF5POJkOVqdnHyggTBAbENocosDreu3AeSZC7qmOIRkgegxsMK6&#10;ag0vOROvuXh8/5CziaVnh9CVvPk55oWk4PicSaa5+z8xsUxKcJJSTDZAE3BdAE5ya3spSc7WlLtT&#10;8EkSaBBdyf3F+b5y6pRq77tnS6cg3gdPT5ohBXrQ7zerE/kecmnSDM5IlKFm9iskzQD0OYzXZeZZ&#10;w5zzbenMt3igXD2QkmQ4KL3fpjo6PSOCrFdngBP5IPatC6B3Ni9tfBI+7Iy0rysHNz8/wPlN2GMx&#10;+cnLpEXSYn3cs70XduK9Snp2PT3RsyQf5sgM7Tyz+BmnlOh3TM7sIXuy43BJKST0DmXquoQMQkt+&#10;fx21vt/ca/MwPJTngdkbi4TaGPD+91HTmff6+8XUZuu7DvePUbAjbTMra/qyRXIjWQNX+YCb22if&#10;gHgPAURzRiGXAGxWcugF59DJNoluj6bwshG2uU5EIfCPZF/4sS3wqRgNmtVMToQlkpLaHUsiLJfY&#10;wjCb0yXOsIBfewMAp+fA2TnMnXuAtbDra2BzDbu+hL26ArabPrEGLGBWMJGsHMZfwlytfTciBhAj&#10;JlrFvKkebK2NvcQeIKd4gVSOcx2U3HnTdpduiuvNqbZmXi9nyAFI5Wxx+71aopCM7pTWMjE8tLaW&#10;oqWMtYDwGEtUpq2d5GfAvy+CjC4p3ri2+eJVPd/mbaxFaNFmCo5/tDnJrkK8j6+XPIPM59KDiahZ&#10;hic/2NRkUiSfayxGPX2trk80JGkDkBvnAe37BgeBljCjQYMGDRo0aNCgwa8sjCXOOLu1PbnaXIiJ&#10;MwC05BkNGjQ4KJyfAy6JxjkpX29POpye2bOdMasdjH3y/q3Vo9UFAHSrXmadvPGdd7rPvPyTWy99&#10;fmPf/fFF98t/vts9fnDHvPfOV7rHj97C+urXsd29Drv9Irrui9biJEHAmM4Anelvy/r/TThx0/6e&#10;xhLgTsk9HlGF9OIlwrniQVYxxzPt4oDeFiM+h4ZQHeEwsJijozbGoolClMHllk4sL3gBIzlcuEeE&#10;pjzJ0ftjf65dMZO8R2ZYh2oHzNLa0AN1yGRLL1ASD+OCPCnRYVGHUAlXt8CQz84NqzepzX1QY+Os&#10;HPyeBJixO1IKngfYOKvJp1p0kHjwIKXlHC9wPhDbWIZiaLOmrB6aYmsX04RR2d6V9WJd/6trxZOo&#10;VE4MkS46uyj2yTLIRLj60bCjC7sAACAASURBVPpLerCgPgPk8UsOrwWABtM6/JPLZIcCc4qP/qqD&#10;YPhVS2yQ452S80NlSk4/5swjzmjUzqghWygcYbIMIHV0Ff12TNruIQO4+o4Fm61qIAu/6M/IGEns&#10;iFW1NrVGyg7HGiva2PJf0DMJm1gD2JVAH+Rd/l0LhjoYvfDvB6MfEanhk685L3O/iRCTSEdrysnK&#10;hBj5i1JftM6BIbdODrgOluTqEQGXw3OTZKTBHn2pWy7JyZTvK6i/Hi+nZNKbXPkEGRzXMfylMeTa&#10;OSjYEJiTbkkNCR6QNqzDvNIkYcaEfL1DYgxjTNJ2ts3hHUrTnp3jFvpvldSFjFvFBI5HDpqNNDp0&#10;wdSUtsE50LbBk/ovANq6e/zYHiNXL3lu2Fm1MF99PRk3bsK7ekEFumAwl2hmCFTxvE2EYxQoZvVG&#10;5+wRai+etp/gz33/RG8eKvEc3YvxshyIBqgwf5J5o/ZDaY0xNe83+T6C70KQ7ARJF1fZx++BT/TM&#10;81O6LedTOYWFbN+Z/GwG+80ZX4mkGT3uN6UT+WbAfe6TNEPbD0jvjvVL6iS2aX4O6TmpYeXqHO9z&#10;vp07jznypBkuIFoLKCsaPKqpQsvE9Z59JfciXCUrpJfHx3iyVIN+jyS4djpQpZds/vvPDK1G6o68&#10;mfLnfJMnRVXhLYGfxoIqs90odebIY03nFZXp/AzDI8rmaMEZsbZvF8+FBR09l4Up//myGaauGfbi&#10;4bt7adkGNxeIl97LBR4whpwJ1JYLrmOqPgOS0/rn9ejUWQznEJa9QsZvWQOe5mhjEtLO/ouRnCU3&#10;iFyWB3yAQw5p7gk6PGkEkOpXyfdlcgK1ifJRginXYlPayLed3hlEa7bAp4Lb31JCF4pLOuZM4PwB&#10;SGc2uAQX7uzR2v7TGFhrAdtFdGjOL4Bbt2Hsi7BdB2zWwPUluuvLPpHGdksq97xuOD9am5RNBulc&#10;oYQtrB1IOwUU1YVo7ozRzN7AdXNR+9/xTGZzLFQP2zGFWUvYsAdIoqAlQoiG5WwQr0Nkv8ChkaMe&#10;t6xUhu8942fek3RvJShI4+mZCrc5BT1JdEzVZDiALNOKtMuV7wCUr90zA1YvQyeL8VreRLZ5v36k&#10;M4Evk2SpiM94IMiIvcFYxaZeSuNcOHFdAbZ0vN6B+PkAEM5OqC4D0dWSTlq+r2twnNASZjRo0KBB&#10;gwYNGjT4lQctccZPH7x8z9juzi2zXtHEGXa7Mua0s+a0sy1pRoMGDY4BzjEc2+ysNeen1u7cKdqQ&#10;9+Ly/vnqZw9u7bofGnN60u3O7m5Ovvji/dUbb3+Alz79P85ffnlz9dd/9ZJ590evdg8ffnb17OFX&#10;cHn5LWyuv2277rOw9lOw9rbtw4zIAa2xML0Hm4FPpAFrrTFmuruRfqhoaKWJF+5zbrintKcdShZp&#10;nLXDDuBGxqzNW7GLNsnpBSh42ZYp54+Ts0ltcpYfYEp/uZoejIOcqcoNELTJ+8X+clvBv96jdAB5&#10;DoW1cVzPL0KlCSoVFaMli3Dfl3cAmS+H79FYEY/fP6M/Sl8aZZw4Cl0U5hIbAOnycrHLHdqqOMnz&#10;cZZ2Bs5e/nsPJFIGWU4t9QIag5ysLnSZk1s7JxMBme3HaKJvH2VoAtDXv7ijOF3sFVJPGHbLmURa&#10;jDkSFMS1Nq8MkON73zXTh4mTAbuENljVkR8eaYV/Sgcv88tpTaZw8hF1DHu/lmzx7Qv69UDJMihM&#10;SZYRteHLOU3F8qda8JYUEP+JTJbBnUVqjIc4NoCsqRr4JdPGvskyomeVxhcP1qa0wp2QrXOmOQA+&#10;fccIa8ttDIkOhu/cFDbsVYl8zFhf2os3CFJCqimJMg66hvNAS1ZEQUo0kQS0wHjV5cVOxH+sX0k9&#10;kneov14QY3EiGy2xh1aWS/KhtXETYAX7xHOC4DxpSb2etwyRJybMtUKDFlb0b3aB+64P/1coXYVM&#10;AMqcQKQSkEv4dyzrWgskk9E/M+PTr/nPTn4fAHI22sj7SyG396RO0e639C79TYHLG4N+QE4ucbPf&#10;t+PYkc2JNL8xMH2rCVEeyEAb9PXs+AIcevFyyTNyiTPc79J6lJsV3MwZfd/Ia6ESAGlfOlaI8BIY&#10;U2LWJKBlAt4LQJKznEcOmZAhhw/FyX83Rp1WIJ5ebTql7X6tLbq3rYgs68ezX9IMHwhyo2qR2vTu&#10;kyfNmNPGVMaV+k3LpH0hEM+hNTZal7BOE/hg3zM7SX7m2j0iiHhS2I+XTgqRnA+sANO5/h1O84GL&#10;W8lu2hcf8LkAm5/nzpYltkgEgcelc5zEphLKi8vcsbsFn8RswJvK3Rk6T6ovBWpmUSU48LJikEvE&#10;rdWdDSaRl9ETYmMnb840d0bPktUX3dkGRULWG/uDmwU5UDeaB9fdoY/HqIqd229umoayHF8A6BNq&#10;WKIj/CM3OSZukL5rzWK5odlVYTIqgyGfM7vmwb976dtc8O4I/0fdk++zZPYwbs+/bA2l5CAR7vRz&#10;It5x96l8imiV2QEaXmIyrCPX69LZn0twYa2FJQk0zGoF3LoNXNzBibWw2zWwXsOun8FeXQK7Lexu&#10;4yqHtt1Z59zEGZwuayaOiGjKCy51K8GTABX3kSkdTE9BM2ypzEhFrUMuLtQU7yL8mF1SYN0lvcMq&#10;CGMdr1DMNzDqqgKdJ79H2o70h0QMBQwT6awQKDJ2LtPZw/3WugR/10yOom1W/Vrm+HSJETiGF+T5&#10;LkFCib02ND3wpZZQTHuvR7fAmC0bdEmeVtcZE+aT4kW/Hzc/A0D2bEnER1HeoUUcxL5vcBBoCTMa&#10;NGjQoEGDBg0aNBiAJs54cHWxfenW5YNXXr5+oiXOcNASZzRo0OBo4BwIyTICmNWZXVnb2fMLAwBn&#10;2K1wvVvZy6fn5sMPzabbmLPzi133td/8p7MXXvmZObV/3mGzwhWwffcnL5if/8M37JPHr9nryy/b&#10;7fpt7LZfRWe/Atgza3ES30ubzhjD/hyT/x79AY7wQAvCEEA7o0vqFTjAyl2wFJH6I94BI+fMU4JX&#10;9kdN67SkusuMnX7lZ5SRRwh/fzl+2qGpcxzgF/vcsUI7eC126X2wgPCkAyRrwx8DiLwUakB1R9A9&#10;acu/ojFtIfwqB7/nnPssGZu0xMaLLhmXasHuY2V7tc3bpYxOyzGfF4p6y5v4k5dXgCRw3UyniSr6&#10;ysHYXzcr1xHC+nEzxzJ9xep7+knMIxS9dPSojsxJQTqJ5QZNiNJ/Ss5qNDAdIBfUivypSi+ujH4W&#10;kSXgRkJgFO5opZGFZO+qHvkVeP9ANATE66wlXQKUhAjMHnNTcSPJMriz1lElyyA/ucmT2NxjbfKX&#10;yg9nSkILl4BHpA3GJvH3tG0tGKW642oucc9BaEdFDGFtJWKx6XdOXxBeo2WiDc1pSqI5oArdTYWx&#10;xJJSMMmNrOE0kJJkOJDsOMnhN3yX5bN/18jfuS+Xe8+ZTgbpnlrDVfstOULedCKFMF8ZWTokqlC3&#10;Hsb0jtgGcEkxevlnRHrzJRkb2fdF6Nb/1jFlYxKeGfndRCePHD+Mga7njXqMWBYGvQQB/8pyQAsi&#10;dM/GJpPz4pxAImntiwYxToCxvWdqW6Z1JKCJNqS6SQINEDlG7BAVb4tEVsZrJzRMK2uN0sZ6RMmC&#10;RAO42cXj+wxJt0rlRROnIrZjaPkYcMFC93ySIUptJmpSGYQ8ASBlFoiSZri2pUMYTjxzAuEKQPX9&#10;1gw8JB2f4MeSZvAp5tt2Pp254NsabGPY2JYmzaDfbzZYj29EXdIM+iz3HlidqWOx5JPvRQb7Z2QO&#10;FyfN2Pd8W9onOjl5xPsOIN5vO0iSzpeSXWy/YQfyMh1Tc3Pw5+1x1TkXH6ZurUkDdKrNz8GA87gr&#10;Gz4HWRy9wdUeKZegmMyl58N8X2/cGITXZui8XJDeTevPGBkj7xkL3r84ORmXsWScGdqYuu7iXnpG&#10;O1Kiynzr88DtVCS68OfaHFeJrWqC1C9/pgF/JuCd4wu614KN7bhY3/H3BwpT9OEk+rFBb6XvH2Cf&#10;JEGWVjMJl9gYFtt/E+wNrjMTvpsBfDvlGu9Voh7c2m91Bbk1p29mzyVySxmLNvfHlcBuBrAEFwa9&#10;3eLOLK0dNrdObZ6eA2fnMHfvAdbCrq9hry+B9RXs+hJ2u410rJQsI5tEg9u9pZNIaITq7DDNLDDj&#10;NLMYagYfjxll9LE6BwKjlxCX2jqXCLge0UHJ3sHJIKTTUJTHpeQgxUEahVzUlwvCOHlxKUocl3J7&#10;XKsQcWx/pvKb7vXD2wVt94MlRzFOORK+NnLVgxmarO8S05nZU/d7cLkTah9x36cy/r7QtpQFQGmc&#10;2qviIWZu0ivQtm96edtaghNDhTW9bI50kyQLbsC2b1AVWsKMBg0aNGjQoEGDBg0YaIkzfv7uC3dP&#10;sL1zZrYnLnGGS5ZBk2i05BkNGjQ4RrAnciINs4IFTvqCpw9u7R5/cAEAWJ1ZADi9c2djf+ff/yV+&#10;7Qv/HQC2P/77e+bJkwv7wfuv2A//+Rurq6dvdev1m2a3/RK67tfQdZ8Rj7qM6QywM+40UajR31kb&#10;Ex000rMoE9VOD3FZc4uhcmB6pmO5iJ5hssPYKk401YLRRw5btce+fIJnxRLUIDs/0AAWLfAg53hQ&#10;7JJEClwFCtIlnU/p4oRUY4/9YbPHl98cLgROf5UDd+O5IONQpie+TDTp+6X4s2KiCCmohMtkaYmH&#10;yqHcOXHVcALQ6MB9X9y+a1fQL04O5HhBeneJF5CKpyIPCvODFGxOA9eB9D7VROxis21UkY3SsyIw&#10;gcf9ZAwXap42OB60DQeFZdhB5oTbJCZdW5teSvNg9NRpSGinGMICvdTSI5qdyj1cKRmtkJIWf0cM&#10;gip8gSvJmGgMZedKCmiiv+cmy9Bkj2u7uvP5USbLYPqL67LEZJnSJlCU7uhw6E9iW6cJeGJdRINO&#10;RDZh7WWDn2rSiB8coYmjTJbB15mXRZtUnb4gvebGlOsr1/ANwNxEGZK+OSLQbHZ+1uDq0jKu/+k+&#10;IfGHNfJ3zf8Wgx1J5XkOFw5SPRlvvY2S0JO7HqRhDcFCcR6zw2FanwQDgQ6NGyuS9rX2Ii5S5Ev0&#10;awrdkjYMFJMlY66o+0ZiTu+7Si5thZK+ogIEmZb0piQxmd50XhdYIMwzf2YmjFzQmbPeBxI7zcEh&#10;4oim7j0lmbJPAo1cXW9HDGSnzSmQzld+7omAlBqWGuXPaZADN6BuavGAVJ9qiTMAWc8usZX4ELl5&#10;MtasNG/SPKpRvqSf1fDd/R89d+vP1j6JKmZ9VV5CzlO8/NCg8TbFJ5INJjyR2IAf50WWq7DsJY/C&#10;JeCyLZc0o9cJ40kz+nHdVIC2n33EzDDGiHPra/3StoS2WdKMqAW2N00D41xbAiw93+b7jtJysSK4&#10;oFYpCUQ0z4VkV3okb4fgTsfr8zqKZIRBokbHmkrwMbFKDvXS5MNR+Q3J2P1A48+Y1yTTBKSmb43v&#10;M4qiyniLndfkzhpndZPIcETtHg1Qm4zPjYOFsobPBbWznZ7mtBF1j/n7lFl8a+Flhkq/BUDat3B7&#10;BcCg24mtcShykYY6R/XmVLlvTucLC5IsaHjPWi4L3cN4Tw7An8nMlRtcPyU6KzvAw4LTr9k61Bac&#10;i+/MoO1EtzH7enb30j7Z8TQC/YT6bq0I7v7leXIr5+sQkrdwORWfA2p6/bkGt4+i+6khwYW1FtZ2&#10;kdww5xcwt24DtoPtuj5xxvUl7PoSWF/D7rbohRwAmH6fxtYpSqCRo8OSiSO0vXZknCCUmQk0s1Re&#10;HCywnvebeeyfKYK2xNlSxXFL9yO5BF6+nltzhceL2O1VkmQ4oAtKv5P10s6fjFC32CZuXM/s3fTI&#10;WucTZcX1E7t1ydgPkhxFgCxfG7KcfJ152Z7A7Umpu72aNYMdr+heRvrO1nT1ivs43gTkzosjdpfW&#10;eYqBPxG0PWWJBDhsXdNzpVwfnOjK7e0aHA+0hBkNGjRo0KBBgwYNGihAE2c8fHy+7VZPHv7so18+&#10;efPV1+6edNu7NHEGANjtlTGnFz6Jxo0i36BBgwYzweysXZ2edLY7NWZlre3M8Lkx9uMPbtsP3rsL&#10;AKfnt3bbe/euTl783Dsn//Jf/3T38mf/99NTa7u//qtP4b2ffn539fSVk8cPv4711dvdZvMmdrvX&#10;YO1dWHvPwq7i21Djbq074zxNAPhzSHdXq16iM8+ZGt4xB0sawQ7etHNHdsmWOGSXumCrGYye4McW&#10;edK56wTPij2AX34kjgNWPk9158fZvxBRZOqURg6VxEXrxpMvO3D3zwsfpFcL/h5lPLmKSb5MbHcu&#10;erV5c+iGOOYljr5KN8FPSZZBRZ38NDooNQeJNybVLSbvAGYALyhqB5ocIBlCTqdIMlFyNKyqrzSI&#10;nMOLNoz4ktCBcxKwgQb8PSKZjMjhAOz9gpeOHhdBXhSek7GgtL7v4cMFEHAneG/wueorUf4UA0l2&#10;1AgmcHoRSG1VShd8+aW72ZxcqeEdqzljVAy64MHZ3OlcMv0BbUr1v9pUhaaAWB//yiTLqGd/Sn+1&#10;V/rLeIAR2QsCuwV/rtjpRQoc60dc275GymtSEh9rh+k+AD49UkjXG0iJR7CNJFXHy0RVmOuLPz/U&#10;PAiQc+bREmUcdO2mw5QAHxqc4H7T4D8qmynP+T4EdeXbtqEs4tO+owRHikcOVzo+CWepbi3o5yY4&#10;x7tPQ55J70RywLjP/n9L2pEg/1dvHTkKMzCXRnN7MWsjE4j2PaY6TFh8VX3tAzb6Vnv9Y+QTjTnF&#10;0VVziM0l27A88FM3PbPYMz7mPpTZd1l92l6pI7Ex2HfvGZ65NUttSSnQnvdB60a4uPGbeJ6oLPTv&#10;ZrYNEuZBcGYajV5hgjq7xzjg4lGgchBA1qG2RBJEaT/Gn429D2EeJYfkZK6ZoJNMb4sYD2db+N9s&#10;3aW+bmotbxik8wnxrNM9I3JUW056PKhdTU2VucvHFsazNGnGcfx1a8oE7jeg70G173MnX2uflLM5&#10;lPaSNGlG/7ZbE5kOi51vS0E1z3HSDAd7B/PKnRHeHGwm2CC/MX2eNJFP+5qHDxHPbitpe5vfB+oQ&#10;Hq2RUORwwHmcPxPmxebtJgfFVZzCP37/G1Aevu7Xu7Qfr3YevgT4/oTvSw4UpKqaNyO8IO1TWOdZ&#10;CP06/qNEUI4Rc8HVQe8PvZrSvU8ESTXzZxwk9S3wUXisz4PXxxJ/+H5CB/Hax/Wnyg39r497yYUb&#10;WIkMxAuTS/q1F8ozkhMUd+NyZhm3yxHkQDYpxUK7KCenepvbEJzcGU2eNrSg7OcZXDKLXlaZYHux&#10;BBpmtQJu34W5cw/oOtjNOiTQuL4EdlvY3c7rHN+uO2d1iTMkHVUycUSk/AlIcjB5O6/blqEm7AFK&#10;QrK5df0Smo4UE/20mbYW4lU5iUA2EQLzr+DDygZt1xp3Mb/VqDNEek0zoiIDrN6a1KLx7Fqz8Up/&#10;BEZrczHUTJKR24B6vnabMDD+1wReiTEr5SWa1gyP2aYbtS8LyHF+ZuPxKsDTOfnNeTnZUGnrXMDW&#10;rSS/s3uHtDIZ3jHZ7w1qQkuY0aBBgwYNGjRo0KDBCLjEGfi9P8Cn7r20+/DRo0cPnj14mibOuKh4&#10;atGgQYMGleEcwC4usp0xwDnMCnZ1cbLtfwOn11cntluf7p4+uGXf+cXKAji5ON/ab/2rfzx78ZUf&#10;2hPz5931enUCoPvRDz5lP3znS/bRgzfN9fWv2c3662a3e93udl+FtbfQn0Ct+h770yljzJA+3hcC&#10;Q4yUsdYMiTagRgrUcACtkjRCOoAzkx7rrRa8YJtavhcoN2h87ZJ5mOlZMRO0S2mXwSXp2j8P36XL&#10;7aJ/8alygHy6NrRMeEwvP2tGRuSCv4tANBj2bKQPkUb5BBWAyokitMudJMiMObdEDmPKZX8xB4Bs&#10;EoASF0gAYFJ6BmRaFpdaeq8gLwDj81CiC+acSS+brBuwMlU9Tum6a5fPyxDNrH8VGQHo+osSAnvm&#10;XlPlTMFLOT4nlRzlUwdeEz0DgCRwgDnDUzqRaA0oZNt4xA4zN5FezEXPcNUj2kCsHUBuqxRIAfyV&#10;gy1yNODLnS1G3xOnNA1EkYKiqsDRJssgP+l3/tvXmdhmDXD2BAsGkRJa9N+JiHXfFXajbdM+xICx&#10;WjTix8low33Xgp0OBtLaQylDTEvSK7zJhMam9lVYzs0BLRBXCuZ1cKSBaVGwCZOTDnhAOC2PkmUI&#10;Ksm/Z+Tvkm+aM40MkPBezh7IBapr46smgUlSjOS5d45n7wBwCTBCQgx4mrGZxAhTk2KIwQrZF2fQ&#10;bG7P4RzYI/PHybQJTZPIH//+NKwiCKInEj4HAMO+7dGvtha5tTdDogdlvridJPeL0Abraoq5eZOB&#10;40CZvWfQRGk7uf1J9FcISV21HpsbSYbOn7sJjUbVSZ3EmGL1bkoHA7FNxM/lpTMQKZHGGPBqkV08&#10;hh/SeZMckyWFyBmF20wcN1rmvwvrrvXlGqlxb3LEwPeAUrIM/kxbPnHvIfV5ILZxek5LmtHXGcZo&#10;4sQO0h6Ifr/ZIG2JCZNNKys3rM6+/WX6NYAUhMmTZrjXgy5YAehinVT6fFt79zlMmgHE+/ZiZpwX&#10;lyFwEyZvy3NIRP4Se4e9584y4raMP8cAIM7P0SRUmAWc1yifpePhR6IHMVeE/U6gnZ52+V3JPmtx&#10;lMkxJMglDK10zyAFqebibwGdBLR9ins2ZZ9De/B/8cXxaWHQ7BMON2alczU7Zjtrz5X6El9FczC0&#10;R/dWsRoPP8JapbJ+ktzwtmBsP9FEzvPtjrpgAECwV4DUjtlL7uSSExCZYD0yQcc5WLIdic4rTFhy&#10;f5QkHj6a5baW71KWUwZOZ1N7g27TdJun/4JP3h5tOKfy51UAjDGwA/1YuscHYM5vAee3YO69BNt1&#10;PnkGri9h11ew3c6vnTErnzjD9eUTaJQOPJZoypczGQQEkeAfZ3Tb0kWvGVifU7p0+5W8N/wTMSdd&#10;Eyyn9YqB5todg9dH3F737yFZY9ZwHVu1mN8qoO6nJcM7moCadJja5H2X5dfadznwdfBLEJJOCTqg&#10;aDKcWslRNHnm+VrYaPnn/MxkzACcgxdiMiraNF2r0BG1g6R1zt0pVE2MUoKnx9Y5Nlh4JdrQ8LvQ&#10;YtTUWYBo+2aPCf18aIq8wScFWsKMBg0aNGjQoEGDBg2mwh/+Pu4DYuKM09X6zqnpTvvEGZ01p13b&#10;PTVo0OATBS5ZRg99Eg0AcIk0bLc29tHDi+2DD409WRmzO7UAcPLyq0+7177+ffvKF75nzmB3P/vx&#10;XTz6+PbJow/u4YP3vmafPX7Drq+/ie3uC+i612zXfQ7WnvP++yNXsxuSZQw/HXL+8rV3ISqRpls7&#10;cK7iWMZu8zn67HxOcwIvClKwX7EM5VIb5FIx+9pMz4q5qCF1fKBlmlMNvTSRoGqiAPd9eQeQ59Gk&#10;j2k1fxem4FDKW00bY/HLQPo7YjyZL/2rI7RdGioEL+dkCb3XTt4jl/5Se8WTxdRKjCANUvJ61e4C&#10;o/sjYbJK8cKBEkRo6yYFSgLaVFVOoAKkF8fFZaNvGDI/M+8Xa2Pa8LpNJBSlzaWoZtor7MRKGobk&#10;+KP+NSf2ppR047mTIb4t96ldNhPg8oTLFOn92tGH3NY4cLKMCBVPS4QuBDvMTcONJcvQErEA1eZt&#10;6BipQZIQUXrPb4TXfJ2JbdYAG2QGINvk1CGZJlExFrArxL8JjYTgtyNJliEFFxyMbkSkkK41EBMO&#10;wnMfzcNez7wSplUiyLEXDzUPDPhaAfF68XK+nkcAWpIM95t+uvr0eZwkw6QqyL0nqCogrcPVFsdP&#10;woGCVIfjqr27LziHa82Ssc4BXHH4spQmTP/pEmI4U5HTeK49YOCMsaQYc20dTtNjMEbjhn70ushM&#10;4AsXGBnVtPO1Tyx6KusvBloSuB6VBTjk3rVxT85WcnMX1kNpw/M1mTXC62OnrH7bo5FPbdWasfWW&#10;2H+SfJLWVQtm0+oNPzAwhqsc2y6CzJyCcZAppEFJGFPBrQVCBERvDridNLbf39eWkkyOKfOfRDuz&#10;Z0D8XJr36Ll7NvTPTbSO4WUR9MtYX3wTVeD65HmBsWQZkdw2adIMHqgNpPsObhsdcmxa0gyQ33OS&#10;ZgDLZOfSEel7T2mvCqVOqX5tXM7mUEpkEFqkZxMsaYbTuaXOpsbObY48aUb0m50HFPurzL598ul0&#10;5sQzr1GRPxdHXp+Qt29fCK7ln8+XLKc8zMsUG1SRrVPt1P1RJfsjmmjFnf177PfvXUu6cXSJNA5w&#10;5qnZ2InOVmhDo4XcPmUS7XDbfO77M0G7o+05JJzP3ChwOzXaiCKvlnNq3lcJfCA9s8OBAU22GbVP&#10;C7mapb4e+VEO2ynZ76O3F5WXilLF2IQqbzFiLf5HXrRgdSILIlm+EuT6nt3ndETf7GATR3cMpLuF&#10;Mit7HpnIiZR+tHvS4ncS2v3DDYI7E6Rng/7M1do+SQate3EH5uIuYDvY3bZPnnH1DHZ9Dbu5BmyH&#10;ftJNv89hY7SsrwWYIxI0Y/e+TL5lg/IXo8Z40ONYYs3NMA6F2VhVX05sWLnZAnKSj/lAvlIAGxZV&#10;N3TNBb+IIjxeMVFIqkyt+jN9T6vwPK21S+wTJ1EQUTq0fV48OQo95GLyLDpHBDl6ya3z8wVass7+&#10;IQhPB+OB+jAVT4xSRV+P6C3Vb0la54LrXlFnab5oouwdO2gIb6P8bq/BTUBLmNGgQYMGDRo0aNCg&#10;wVxgiTM+6s4fffy57zz51i//7s529eweTZwB3AFwBeAZrjawF2ertpNq0KDBJwpCIo1zrE5tZ7tT&#10;g5OtwamF2Z3abnu5wsOrC/vRe3csgJPz1W51+8Xr7SsvPzv59d959+TuC/+1e/GlzfaH37+Hn/zD&#10;q6unz17qntz/Cq4vX8f19W+Y3e7L1nafsca+CGtPk0Mp05/oGpiuj1Po8bGwxsQ31vPkb9WASu1g&#10;bSjXHAX8Yz2ocDFUs9Y9uQAAIABJREFUTxSiDY78Hnkst7X8sFJzfHCH4dq5sTsrTzKLl3boyzk8&#10;FoEM4VlGl8k5OfNQiOaiIF1SpyzffInxczoSaCtLujk6LLQ+Gm8WujjhwWpczlikSxzfjQtO5qUd&#10;+2o7+07xeo0u+/n7gOcXBzUCTQ7g9Dy2noCeQIgHrns0S9KCR5SMmwf2FwW+8IzfvdOIe0xkgpEI&#10;RpEzi9F0i8Dk5QGSHXAHXyC9nJSc3WOa4LRWyLYB5DmI5qZMN327kgMRYRiDICc0skocjjLMVhK0&#10;xA+V6UcK6KYB2oBuZlAzqyXLEOQKJRPJjotE1MQ2a4CNZQSATBCXiVQ1d7wF+HfZ+YUHOvW0VGl8&#10;fpw2pRHuDFMl6VMWKchE4n4DItFodKS+MkaAmb4ODRo/00/O5xYHXLNx0AL2pYQSUpIMN/dBFhPZ&#10;ayCay2MxwAa+2Qg/CQcKWvC5pD9KQD9e8tdHXWIL16/g1GWHegMiA/2sejFsBodLgT58CWtTlLY0&#10;8EAoS5Fi+ofTrgZT6TgXTAgyhshkHul74CMDG5k9Wf+1ETy0X0vB8QUt0WxX53KrOgUmL8zEVTwn&#10;onTCsYxxCwFHA71awuMDL4xhxH0uSwXDTAVJbtSw/eJ9S2zLSnhw4DIsCa7pH8B/TEA/kdEga+kb&#10;IYshV1YaN9XXbhZwmcZ1tOZknLPHOX3OMUMk2paid7kgk86bIsPW6GbRavgtPheEpiRIJzkF1wdO&#10;u1WDngfI7Q+T8y+jJ82g+CbjugG2oecnNGlG2MXNS5px80H41JLgjDZ1g1uq3z7RRfSczaE0f9bE&#10;yUro+zQZWy+mTZlzA+38RrpPuSHQ+B5TkkKU6J8GStthzTBcIU9YA37lJYn8uZBcR6wA01FRHeYh&#10;Pr+ok1DkMMB5mOokx2NDTUYvwIFtTc5TlugKz8vLbM7cvvzokmYA+hlJiS7IXIhnGYIJM0YLS/cp&#10;3GyKaHL+ECeC096W0YeJakwHTacuRlEun9LtCCrZxINAkHuSWTCcK/R72SD395Gbms0UOpIQKAWS&#10;jJy2jgZhP8H1RxGdMRLA7NRX7qp9b+BygEyR2jbfMy3qXg+md7Y2rGBvKPuvKrpcumM4kqQZHGhC&#10;C5c4w31S/M3JKczdF4G7LwG7LexmDXv9DPbqGbBZw+626G2IVV8fhDOHNhdB7oAyZ9b4CrKOLwaS&#10;7V9kf6GcG1CfGf1lRBW4/80iOSCMtTBItkjgcVKPD0vh90PI3mWgKfZhrTUfqmhcqlJegFb9tdb7&#10;hjglbi1T36kB1RL8zff2vvEC6507E0zMDkXuJZUL2ECUXNj2cHHTwvkNEGxDCpHN5PZ9AiEUXedD&#10;Q2QXke+HPlcoKMNydlZvFIzJsPn2doPnB1rCjAYNGjRo0KBBgwYN9gWXOOO7Fp99+svuvQ8+/eT+&#10;H/7602/9p7+76xJn4Ay42lwMu6pnAPrfF2dXbVfVoEGDTzCcweystSfG4OQMwMaenJxv7cnWAEC3&#10;vVytnmBlHz0735xsje22ZnV60XVf+8Z7q3svv3N2eva3HTarbrs5sbuNsX/3N1/Gww+/ZJ5evmY3&#10;l1/GdvuG3e1eX3Xdl2DtCSyMhV1RDIwxO+Y74E+0rLXGmBlXssUvErV2RtoXHhd3nFEdiEuMn085&#10;O2jUHs9udz/UtLmzhFSCEx9B08Z1qeNEtb9UXTmANVmbMZKVHBdLOl9riSLKdaCUkwtfjXSd803S&#10;XsFD9LG/EFcRfNiP4NgChDsElX9qXvrnyvZqm7dLL4CR3u3ye0AA0aVx0tZyFEN79eYhp1Om0sNB&#10;Eqhkg16II9DyjiAvPPmULoydbLAIziMi8QDFiCMXEFRQV6TrG0wwv7Y2vlTOJcuoSica1NKjXPTn&#10;PHFHyGqYxPCu6oRSCLTACvpZsjthrVMHk76cT0MS60XoybWjOauUHUTGSefGk2UgpkdJ/HB6m9Jm&#10;DWDyQgqMWZosg9rotL1qtnoyxoEWOF3cpMOXKICM8NyG7xodcTqLvkueN4Z9ii8eHvZKlFGLz/cD&#10;LRHF9EQZ7ju8GgJSHgMp920w8qUymtqHvD8NPzomCnOC0/9/9t6lW5bcOg/8NiLzvO69dYssVhVZ&#10;ZBUpkexWqz1ot62JR9aPkMceeeC1PPBa/QP0D3rQM488tsYe9Votrx5oYImru92W3V4SJUp8SKxi&#10;ve49jzwnI7B7EAEEsLERGZmJyHNuFT6y7omMQOC5sbGxAXyRQ2+eBaQY8jkRNGIM96xPfJAVGq9z&#10;pBguvZ15chvr58rUlPxNjU9T7+6Tdu4Rgh4fmswTNl482sTPFz0EdyDI/zPekXLuEN3b5XMLDwXM&#10;zozrV4GWVcb6ybzxeCd4OC2LQ56nmueUbbez7gtiHMVi3TV1sEseeNP02KH51Q6S9vE5G5pG0Uvm&#10;rUKRn+wE6hGQc7kccYbmF0jIhKCbQXOKndts656F9o5kXgCUuoYwcgPbKzDHot+JCSXyI/Pm0ufg&#10;pUc4aD3KZs6GXy5L2jxRHtDdRZoxu+lPCDkGHUuaEV7v0q3L6Nqwc8pKFf0reqdEujIdR5oRKwo5&#10;b5VzT0ma0Y+3Bkx2PAzobM5TkWY84txlqt8zpYd5i5NC8ND/5aEYzf+l1FFoYxXt92JYBjQ9w8Ez&#10;0T81B/0bAa1/B/ecjSlMluSM6tI6V50vYdK+PgRSV0wRSj46TrIeGSQn55Ck6xMgtR+Onqfw0Nwn&#10;lj03u4vlIMgUpudgMWRfK5TxqS7sIJPZI3mNPCX6O6X/vIngEhTJzxlPGNk0xvfj+Mtjlw00jXDs&#10;KO4Hlz7RwIfB7NpoLMYU18Bh6SN2XahToHE8GUIV01879bWvk7QT0JAV7eBuke45ZQc+YTjfk/8L&#10;eDuZeahlJ2fGgC4uQReX4JfvANsH4GEDe38HbG6BdgtmO5TbqH6tvUk0dglu+FjIp/u52FrlLv/v&#10;cZFD1XMh6YUcBxDcy3X+EoPogutouXbyY9NEsbR1zmI2+0nXD0XjahOgyG+YGxNL2BzLt7VfD/P/&#10;Kn4QTW9n4jwaS5KjUEZhRX1ZDKxRgKXaOXO/RNSZNov2K2Xm1ywUPKGgDywr24Xs9ez+tYnwUX/O&#10;Kfdj8hTIcsG+7da3sro3O2/QynwqPVtxKlTCjIqKioqKioqKiopj8YeETwAAjHd/72P++z995/qz&#10;P/0fbz74Fz+5vDTr5+fm/hwA7i2sI8voSTR6Ao2LtXna3umKioqKo7EGNyBg7X4O2DKhYdOdM5uW&#10;zN3tmb15dW7Fu/j+7/5y/fLlz+w739razZfG/vIXz+j6+gKfffw2Pv/kB7i5+xE9bH6Irv0Q1n4L&#10;1n7EzLrPg8gSUYt+p5vzfEXIEmoUJY3ILB5oGwqix7nDBQWcsnIRNbe5+GDk4hgKndssQSLc7Hjn&#10;QztM5zefeefqmFzkVw6c6Gq8pZzlOdKIogfCJ+6HIhs+dtBOspaEJpdlE0B2QS8nm9G9nQEOh0aS&#10;UXiDg3Zo3d138i+bWJ6f0N4vhuRQQ2H95PuzXPzDWMhQNDQ9Ld9d4qDJ0vWAdCE32ZQ4Qx6mZKDY&#10;Jk+52WeBuhgiy1wPv5lFEN6j7XPK5UiEBzkX2AwVt++w6Cg3+0wl6bI3UbdFNwNP2TfFyTIyHcSD&#10;UlPQZOLS6mCpw2vaRroTH6bQyDKmqjOshkchX9EO4i1FxBInjHRAIiSCJfcySBMnUj8z41wCwQYG&#10;SZaRHtqKZQJAlixDO/DlfvfhHoEsQ15L+Tnp5lWtzcO/SttrMgXk5Yp2vYSpF08H2Wd3EWW4e09s&#10;s3HODt+HKAMIDiUpQ5g0c4H0eTw8xXW06+CPlr/wvSlSDQ3h17vV5+Q2qushYmIM95d8mdg9C/Oa&#10;ictLfHgoMhMmeXYIKUYuLu2Zlt5cZPqC7Olhc+XIMoAJE+rpdLVJ5EjAZiHXHpMJxnpLanapxnfm&#10;hfpxkgB/2Kw/7LIjz9DaLphDLwxNPxxLqrMvtHYPSTHCMNpB811hctCmH0BsF8VT0+Ert0441FOG&#10;C803SkObs+T8AdJe9/cRF3Ef89fN17IneeXLQX+Q7As+CGtGbWouyegTc8qlJQ1nkZY6wZooc2Ho&#10;B9uC51guO1pflXbIXNIMWZbH7DX5w6VOPPYnzQjjk3G7NJebd6edctR7bn4YzulKSU2YprsOSTNG&#10;20cerNhJmkHUT2Jh09wuObc4ia9iRxYy49V4b5Q7jRTiKNKMwO8w5sfFKeYFOfs21FGlbVUSY/qQ&#10;53D8Hofu9KBW8S/TnwRTmR3sKiEzSy8/ZpH4DACnG0rpfm0tZVGf5hOGHJvDevF+D9H+0mwKumrQ&#10;Z4Qe2FWtiqmcyOSRZZ1OPh3b0pF9dyy6gVtgvAzt0lyy8lp7PoEsWYbsF9n0ePzdC8PsxHN7RnS7&#10;Y1eBD0FuorIfVAKqUpKr+aMCP9zUUnsJJFPXIA1PtEDjWN8PtmVsIKeXcjYycdBLKbhHfajcIFZk&#10;PH9Cvuqj4Gyz4a/38Q5ELcxuLgJgtQbW52ievQXuOmB7D97cgu/vgPsN2Lbw83Ey/Z/QnzWLPMPN&#10;ARRDNlQFEuyS1vdMFNvfF2V1AXs/b8CLcBADcUZvFTGeFB0EFCn7VB8HRLGCtnf+tiyhQrEhgtPy&#10;F2lzObb5yOFJqHJtn8h3IXsDOElb+6SEnaGtXQPj/EzzJxUZZxclR8koLHXCHgSN+m1kYKFMOw9R&#10;LWBWyTVQ51PSPt4RYjGiI58x2c5hPzsy7tykOTTGvKMzDK+VtWA75+S6RH+echKEskxAOtk7pYOh&#10;4tSohBkVFRUVFRUVFRUVxUD45E8BgPHiH/2Kb37ywe2vfvKdu/f/l/90dbW9e35hzZq7B9psre3J&#10;Mq7gyDMu1puviOe6oqKiYh/0zBmeTMNsmcwFU8fMTUuw/e4Ts7k9625fneOXf01kVrw+O+/MW9+4&#10;a9/+4Lq5bP5me/X8/1i/996W/vw/vfXwq59/w3zxm/f49uZ9ur3+Mbbb30LX/gi2ewfM3wDzOTMb&#10;5QA6A7AEMPWrYtQvYvotMLQsaQTtfDx18K+Y432f+wdBc6Qq8Sd7DeTGg8M2B+SQc4L7xY5MFYw+&#10;5NwXTQo5jRclMgHydUtpk+WcyUm+CzjygbxzvFjZc879XH+Qr+ysoCOzl2n/ggveucW7cTFQf08e&#10;VM69XwS58paSg2RnfrhAIvqBXP8Ld/8suQtoqt0L1cOuQ+dwm0oUaPKw2MF1rV/4jCwxZjFGni2x&#10;WcAtIsp+73WgXNWV41eh/J5AVwDT7QuM4+muL0LGMmGWkROH3MaCJTaP5Ragw0NnUpcA6R6U3G7w&#10;cHd+sTxndMpChymSA0iBHI3PU2KEKI6gOqfkppJlBI/kaz7MzDiXQLApRSPLCPWJlAkespmc8RMb&#10;XcKDNnO+lly+jIEsTBHSnOzQkioEiAVGPJe3IF7T7mUFT3upoN18DGSbSKKM3PNHxi6iDO1QdmTX&#10;DXfCn7mztfKcbRhWmj3awVOZt1z+wjxq5cihN8n7DfH9SzFZhkZmwUM4uLyTGf4O8ksY41OgEmSE&#10;BAYU55zC9CYLMyGLWnpT2PV8Rxl2xlGgL+wc849OYVnkCBsWP+QmZCQevYO5SpCnJAoE8i/MiJ2H&#10;Bjjss3Gsoc279EG/Rf2kB+YnvNIOlzvkyDOmwkRpySmDGa6D58Cov2OdPbRR2PmWmm8sDekP0ObE&#10;QGpvhQOYwVhxc8xfyZagbSrXXwzMrsyAK+PXToBKU4uhPBdtrJ08DtMueYJtAiyKJ7OQnMNZKB/j&#10;cdOUNKPPpyCXCPIqqzD6/QS6jn64dBwf9iHNkAeLkwMkyvy+dGmccI+HDV2dh9cl0w71YNi54pEW&#10;UA7QZv5GxBogMAUKu7QPQZtz5v6eEJGaC3UVwv5Dqp/gWNKM3EEnlwV/J1NHPORZc/uX0lOJv8MA&#10;ZMc0XKDcF6tP4t8oDs3vFNyjlBghevtU8wQ/N3IHsBFcl8vBHKKIrws0/0ZUB05ElHlkdAbMH96P&#10;fVBynq5BG++jZ4cXbxbi+cOQLlwJ5kqD7F/pOHZkJjM2qBK9uwfMTjb0B6n+ITGWRHBjiuxTTjam&#10;apGHNLUxI9K1YaHUDOwsYx5hJWrx7I7fzffC+iqqRzSbgoXXgeQctBy0A+vxOO0SDFItpLNz/k73&#10;TN8v5MaRPh8MLj+eT+0nCp+/gXC+qb5JyZO79kvzDHDXPzcGuLgCXT4DOgtu74GHe/DdNfh+A3Qt&#10;mC2c35eIYvIMHCCn0cADddogD/EWnTu5dl6KRGGOwzbU/XHm4pu5fTRH5U/x+RxZ7qk+rmYhKZY+&#10;PhSx1xfd7yAVq7vn6jeXRlYAymKB9dSwrTXfuWoHBLo6528vBq1fl0K40D61zy0MHym4JLMoZlue&#10;GtJO9b6+Uc8tR54R6iwuUo19tNoEJjDIcm0dGWxL9G0RX1H/VCavs+o0IwTFGqTiMVEJMyoqKioq&#10;KioqKiqKg/D6JwDAePZPfs3b//r8pvvx5ma76i7Pt5cvzg3OAeDewm62F9yTZxj010Alz6ioqPj6&#10;Yi2uW8CsmNCCTMNA0z+yLdn7tiF7v7I3WxhL1P3VfyNzdt7Rh9/7rPnx//Rre7X+v1f3D/87Y2u4&#10;I7I//a/v4Ne/+m26u/02b28+orb9iLbtD7iz32e2L4mZADTxQi4xEfW08xStqhIwuMY42lwxU39r&#10;TrXdi2lyo/oiGxE1Z2QRB+XU7gjlcXI/l36Bsg/ZyG1+cGloZ1blobw+3JFfvJI4CZGJmkD0R71m&#10;eTN8vrDzePGF/SH/s2RTC1Qob7kyFibLmDq0DEzIv3hfi/v4TIqylt7g6+R47q7X8LfX0dp7C+wC&#10;ivJRuB4moB1gn5KHXByLbuxcpC5y/ZvHP84iCBcXE/23oI4Adpd9AbKMIeLoWXhLfu3Q3evV6gkJ&#10;DuSB06X6TW8UjrpA6yDhmJKx9fp8KhsTwpM4/UWhfCsbTE6gW3Ljjm/7sNowVZ2pLMnDQcUxhyxj&#10;ESSCAlWAQnWj7V+J1NrMOJdAYEPnyDLGDWSHk2Xk4n00sozc5r2TkWVI4QB0AVHsYPmKGqXUUbNe&#10;OrhEB0MjL3HX8l74+4lsKtZ0nrt2mCKrkHYdEPcn91te5/ZYgZzk6PnK5W06f3G4KF1/6EV5Rv3B&#10;JfU9YOxvFFyDBr2ip5eLL0lTzlcwQ7qnbDeZ7tSG0JmkBipy8n1CeZfyJg8hP4aa2AdTvrlTH2wb&#10;NW4+L6Gd5PugNvTvkivxvD/w0csTB3EuOT98NLKSGdDaYko35oiG8mH6RELbCIiv3ZCu6fdw+hLV&#10;0xPvbyq8zTsIsbNzGakcR2O+C79n+afU6uz5Gg0DDAHg8AQukkmPG2jF6z4vocnWdz4CBRkJFWk4&#10;Lw3znEy4dmT/CEz5lXwWcZrshPaLPKSs6hNK87/veJUj5ihftnKkGe5aZvOUpBkR4QQ7ooyhNDTm&#10;tWza2nxZ3Bf1J9eJJGmGnsxC8wyNJMPhxPMbX4NBvwfgSSHCsUmSQoS+xUPbWa75Jet3E3XEFM+b&#10;INVlKVs1HIqCsT3WObqv9VhCkZ1YbAovjc/wXtiP0nGiaN3PwTD/jGWJ4vyUSEaxFY/Rq9K+fFNI&#10;N7RxOHkWjMGAJifS7waMxCfY2WDS//EocodQJigaw3dDZlT2t0KF0LpxeD9nw+6dTObFnF3uh2nR&#10;p3aNI4xkLM+NSZMJH1W/U++XiL8QFL/VON6nhELF+45rYzFmurTU9aSC2LnuJO3TcI4DZOXpqHF8&#10;aj/RE/JrHwXnbw19pMNvZgY74ggX/OwCOLsAPX8J7lrgfgO+vwPf3QDtPdha9IJkEJIkAjN6mpyw&#10;TujDXYfyj8aSJApTh66BdGhR60DpiCV0woLlnmwjoX+0YunVQOP7B2eM0z699GHzXY+93grHqBPJ&#10;eIGyz2nrg949FguWOTsw+rYMhJtkeK3TFxrkF6xOALo9N5F1nRhlFIoi86t+g52S+LHtPNgeOUMo&#10;nNf6ZgwnOws1xiNEHdn+cgzrb2La9q5401EJMyoqKioqKioqKioWA+HmT4AbAFf/+k/QbNd37Xpz&#10;1626y6ubs2cX55sL7gxRY3iztcOczZFnWL5YmzrrqqioqJgAGWZgBTJgmHOGbclcP6y7V397ZgB0&#10;QVj73vderf+73/mP3bNvbpuLc2t/8dMr/vLzS3x5fWlef/Ief/bZj+nh/iNstz9E174H230HjPeZ&#10;WfedEFkCLMgvyYXfogMAMDMRhUvAUxsUKO+Hi2JY6HDplMO16AJLZnfErM0TWoDjne+5zQ998uTX&#10;A2R+/OEg1tMvuklzMSITHxni1VzRIPKxv8exUzlytpdYFJGbmoKFoWJM+WFZM30y8zhFpv6OzqZS&#10;/kLILcz7jdRyvcA9d/Ivylh8c/TUoe1SZBmykNqu1yk5GHcBpZVVcheQ1hcKbnSZIk8B0u4eZU3I&#10;w+RB+KMzOqEXFtGLQKofgUQH+gXj4G923C+oI3IHHBckPOjb1yTtG21eHcYCefA9PcBGKK43fCYy&#10;srIkWUZ2N96OMUXqEe0U85InhRbvT0OUE3om3AAcljNfnbvJMhaVKWBZuUogdckOfTI1ZkX6KXy4&#10;kB0j8wWhGwZZTzcgk9q9QGk3Sfd67CLhWBhTsuJ+n3SjatiecnxTBSQvIsi8QkCaxq50TlX+AHIz&#10;ITD+1u4XnXscDqnr3L3wt/bM3fP6leHLoh1M9ekF19ohFG8eU6qDZV7m5C0KG2RVhT+spIfgsD3J&#10;/SWfaXbPorxhcp6lkmKE786RjymbTcOUfyZ3ADwXfpe+eUT5liZQMi17lFzNx1MmbMhB6pLhx/h3&#10;kJdJspjM3NzFHHfpNB5nB0aqKYhnDk5KwlcAOXtVPpfQwowHx4NwTj+718Dg3mfNPhwrOh2pvpUW&#10;Yb5MYT7LQYzGs19IfsgqTeQW41jRh5+XZGjz+NNZWoLxK6l17dqzp2JgEnRLoa07mZdxmEPPXGPV&#10;QNELcTpjkP0VbyAr894k8TdINtmvHWQxE0sBuIYP+hdScgmXDwryOunyYyam+EiM7PtL66nSpBma&#10;bs35AUuXTTusOs75eKH5ntSGUus5yU9JM8I8y7lveK8PuJAc5Pw7mo9sQYRz+j5fw59gfq+RQkh/&#10;QVRn+7grhA8iekQ89GPS6whxf1/S7e/ik8trSf1B7w/R/ZKZ0vwCRcsdGCmJ5eH6V1wvj0FaAEg5&#10;Te+VyM8coohD43rK8xMJbc0yGdOYovYIbVynSxyRXyRZNKMupayFj/Y3lQ6Go8hQLDlMd0Q5dskY&#10;CnYgbZiU0U8Np8fCxaml79p6OEgvyTPUeaQy/kTPkszv0GF7F1ZrO6mAnxCET2us477zONKp/mH5&#10;5JMtKWH1RONm+fSdLtKIiUKCjF4fxeMZ+0yFeQzk7pj85tZC5fOvCMKPTblr39+ZB0KM4blpgKsX&#10;oKvnwMt3wNt78OYWvLkFtvfgdgs3MSUYpZqEYSYPXIug/r43X/X+W2yfn/t7ShKFKceRf6YMpkCZ&#10;jqmRTRcqd27/lErcFdRBtDNUmcscbasvsFcshRxUc3lR+sLO+A7NUiaN4m09NuauvjlFgFO0X/uM&#10;Fpy/R22mTDoz+1/1Tl/QPtmlT46JOpo7B+0crm+6MDRe5/dRFppXcabQSxAe+TShNKN0eDxxG3QG&#10;Eps+mshjLFI0wZM2+FfHZvo6oxJmVFRUVFRUVFRUVJwAv/hf/wkA4Hv/+k+wfmju2jO6M3jnvGm/&#10;fHFrz87PzYO5t7DAFTZb8MV6QyOJRkVFRUXFTtiWAIAMM5mGYZhhey8iW6LV/aaxH988g/0lWQCG&#10;zjtaX23Nd966b3/rh5+uzi7/3/bZi45W54z/7/962/z6l+/y3e037O3r79D9zY/5YfsDdO0P0dm3&#10;QfwClq8YbBIHWU+Q0e/z75P3nrTgQ6jypfHPQT63Es7SpBwLLpqK3RFyh0lSD7ndFUCJsucIL/zm&#10;c1L8w2HWMC5yaV8YOgral2oXIYzI3A8fa0XLLZaU2jWUk8NicpnrdBT9yWNH/R2LqS8OF4A8eJdu&#10;xos3naXr//lNd8UWiZbWTXNYIHb1gxzhRvLCEViY1Giq3fxmH5GM3JCoyYOM4/iMcl4Gio5XuY1p&#10;wV8Kfwfv+LzJOCRKybBbvBYbocJ7BTCnfXMHAMIvHMaysJDeAKZlZWmyjBBTZBmJmCjva0wRpbCL&#10;lKqwN2Jq80g47szjHtF11eIHVOWh+pORZczQSVPBIINK/TURZ+FiyENYU2QZmgwgJxPiUFJol5+U&#10;LCN3+Eiz4U+yOTUnDCSeB89y+0EmXokDypc499JpsYsEQyM0YZyonaYhN187TBFlpLqQomFGHpiW&#10;1ypJBoaWC/Tw1IFv7QB7Lm/u6839TxLipQ9IY3gANLhmdhBj+Lzt2FjaN31Ylnxc0xFl9ECUmYl4&#10;c89yGyZz7zwBOdaQM3+WMn1K400jbJgNbZxi/08iywSkB2EmbLY+JvZhANfmFPW7XbbVlC34VNGb&#10;QkygXgvFh9dHRIfzg3fDWo/2MLvgUdGHI3ZBhZALz4l1EL3J4i+N5+xFedy8s/xsHHtorsNVBUd/&#10;DpoAhWwkO1LK5XGwhtXn5BTl3Oy4UXTGKyx/UHI3CxLXTp73ASOw65WsMJ9oCCBZweHizWhfOS9I&#10;1C+nSFbIUTk4S2eso7iP+2sKpcmXXTPXedC6Myq9JGkG8Rh2zJ5+SLC0PpZf4NZIAh6bNEPmR15r&#10;WHyOGvoM5e8T2odT6wvObo/tv0DGjjxotpMsX0Yj6ogje174I/aog1mguB58Gq75BnspJY0R5Sxp&#10;QyeKT7l3NLRI4/5FGB+F1yeFlN0A4bmb45IY59eafp2LHPHGU7aTJWTZE7+D0h5j3wnqLvDRhcQJ&#10;U9AJOFzap4brG/t0RO2eNuso0JFllDLq8PlS83stD0Na5PV4cG/CTpH7ReTalg6Z+DFKcp93nojD&#10;xJHTuH7m+0tlz7rDAAAgAElEQVQ4li/U9FkdoNgbS6QvdBMQ2MPkyH36kEm+KX3Xx3GIfTiHKPcr&#10;RpaRg/Tnet8LM8CdD0Nnl6CLK8DanizjfgPeXIPvN/3vzgKmV2QU2oLaPDVcB86oW0nas8hemqWI&#10;FKYYqlz+pd73fyc66tGGEy1X5gGaPeaIu6Jwoli5eeD0eDIXmcG3SB/fMbDn9kPIiUsUVyEZD9t6&#10;QZ0m+2aOTCtsy6ycHFN2OXcvKuu5dt4RdKkBXUIze4+NUvRHaeNpZGkunGzn3Ph9EGRTFJXtTDsf&#10;tehWYv5AulwXKHeOXDTXvsNLSCcuIZ6IzV1xMCphRkVFRUVFRUVFRcUJ4YgzfvSv/gLUbu6tPbt/&#10;63Nz9uqt2+cXV/aKO0PUWO7JMq4eObcVFRUVbzLWAFp/SR0zbGNNY5gdkUbbma7tDG5u1l1DBNsS&#10;A2hWz9ruv/8ffrE6e/tnzfnZT/j+wVhsDXdban7+03fsx3//Pb57/V3abL5r2+330bYfUNf9NjO/&#10;Q8wNtDVYom5coCOMnr54B7p3m4e7F+MnGB+X/lrQ4IA89eG/3FqJv5cLUMIzPvxRDu+Nf4PgYrFL&#10;XxBzm48KYMED8kNEmHTwTrWNDyMWxNy9JZ3Giy/qz1jgndyUVChvCx/2zumPcAO1+twt9u54vxiW&#10;PPA+eTgdaTNHi4LuJWVh2Md1fBYnD7UvJAvphsr++VR3zx2EOhmBSlG9IBvdwW16YREks0EgG2dh&#10;Hbk4gYi0O5RF/8wCZBBBIg+Lk2VE6WcWX4/FHJIL2dzqmKLEeUqyjCj98vaftkFb0zNaV/KHtMO9&#10;MEIGT0KWkdPFi2/K0vRGMhDtNkv8fSl4uwSyEDjekDCXLKN/jjxZBmJ7PHfA6yTIfcFLI2I4KVmG&#10;vJbtr9i94ePJV+RNdy1ldYGxby7CPhv+BuJ2WOQLbMdhFylFqOv0TVo09L0hTNBv3O/wL5A+p8Hk&#10;Ccdxl/Zc8o4x7n5u7UaC8Gl/7DMtg5cgouGgCxCRYoRtm5Z+Uj/zEK/W3ge1/tSYGv7Wws4lxtDi&#10;1uT5DcGUCf3UyTKAdP7zJhA2HAzy/wy/R1l2/ZddkKDtZtWFlwMh76lMs9Rkgw0QuC90AooZWNKY&#10;ixMaDtGDYcYDkQAUPSi7BcbQYzmdXmW9ELIWo3bied1siD8J6kYEEKzrxlNaC0TXALpJl1N/hnHL&#10;xtzMbRRiGG7obojfzHxtTJJAxOjQNF8CsNGTnZiRHPehbCY098wHWyLa5NJkADxxutMAYGYG8wrg&#10;ix35OVrFJlamZbLcvU1Ag/36Uz8E2O4ZgLMkHT2jTNY+B7DKiL2PG8yXmM4TgVltxNh67qVbmXJN&#10;VOM4IvThw3/jOF1EyXVoVvuUiInIDvFkqkgWMrTf3G8CYDFocZ9GSCBAcOsi6RrJ2ImpJ/AgR+9S&#10;njTD+xGEv0kjppgipzgcYavLGh/vzyIcCYg93LPFzQbNl6HdXy4DGIVqvFZd8JFtmPoYtbW7yfpj&#10;J8fpGl70rlYXAVnGSW1VkvWQ3uvzisTnUZw0RpaRMvePhmZBaP3taUDzWxY9+5mZT7t7c9o2N0/Z&#10;J46ngMSnIMcWSnXH+K4P4sc+T5yAiXrg0caWQ8rjzVFzVraWGTlenah/hYrcNcxMi+locPCXxD0E&#10;fYrSQ46RHAy3tTFjWq8GicYO6wOFRradbMMpu+QRwM4idLns64CD8XPJMTPSAUBSJUuaWjli+CAA&#10;oj7gZWy4lVlTPcg+/BoRYsyFmz77GmF4Eh3mwSHSDWFXZ8D6DPT8LXDXAQ934M0deHMDbB/A1g4R&#10;GMT7/cYxxt/KTfAQj2NZXXQocj7kEnKxi/RicpjaMVgfbTgFsl/64LVop/D+VLEAQM5LNcKFIzKW&#10;qe8S/X+HzaDlP1L0ubGrEBZak8/1TQC6TRDMuSbl5FgsTAgz2S9VGdPaGUHgAp06l/aRURPGObS2&#10;lylqZxr0ctDORUkyHhtedwtDzRdRq+yCdmdOrgvosJxPkEJDMVz4juRfs7efgK1dcTQqYUZFRUVF&#10;RUVFRUXFI+Av/7cfAwB+9w/+M+7P7x+e8fqz5/f0+tOr5lnX8tW5aRtqNrzZXvBma/libfzsixrL&#10;3Jk6G6uoqKjYF2uAQYQmvk1YMbZgR6bBtiX6YnPeNa+TDab8rfdf84c//H9WV2//2erZi677+19c&#10;4vVvLravb87p9aff4M8+/qHZ3H/Pbh9+gK79LtnuXWZ+D9a+nXWh9hsKu/6LA97DHPndiIncZwij&#10;/Cy5uaXYwmrOibgjbvVxwY0AgUM8eeQc3+GjqD0wrPlPfyWsCBY8JB9jR50mj4NdYYBwJhdylMtD&#10;RFNfzd0/AcT5FCvXuarw9xdcJNBQeLND7uA64BYFh2SHZs6d284d5CuTyYVlQBYyxMgCkWxo8Nes&#10;vLvEAffcwm9hHTD5ZeSZ3V2ThzeKQKWPDJnG7v9Gm6i1TSKIw6sbBArlNddHFtIXPhmxcUAbC7UN&#10;7BrphhZ/MSxNBBY25RySC0Z/kknbLyJ3V4ed7BS7cRcmS5PyM5csQ9twPjV+nYwsw90Lny0CTW8o&#10;emRXMH8/EbxcwOLF0MgytEMdmixMkmWIzS3Zw0nD/xaBRoYhyTJOTsSgjUNA2v7BRhgpDgj+Kq/E&#10;AXMv5QypE0C2i4NGZBL+niBgOAXmfglWI6wISe+kmTr2mSAt8czdi8xg0vOj5mlQ1uHRz1ACRjNJ&#10;nzNw2DaEsS2IgjhkPeTjg6uHXaQYh7T3HHKMqfilnE1tEpvSG2/wRngGErVQ8qDZqTA5h/rqgcED&#10;tYC7MTgxo74pTBQN/kC201PB1GDaq0BOxQ2vkJtnuG2OPt1BP8xtiJM2WF8A6ijUwD33RwfCnbZr&#10;l8ncEmgb1iqDCGRBxtwC9CBO/wIgMJsbIt5ieBAVlEAw5gYw96zVFYHYNDdkzC2YDQTJRf/DAKvm&#10;Czam5d5yyyo0ItPuNIbIEjNZRtNlw8hXjCWg6diQf4fZ7temZLjP34i948iByQtuvk+AenmV3A0D&#10;zYZj/84l4eIhwwnzSpQQpXJwCNgGQmrAsDBs18lAnc1Hz7bDZAlkGJ1dMbGBnX0aYNUb+szIEYkw&#10;iJmMyegBS8TE3Zoftm8P56bGcAZETJbZnsG2L4bRCQg7GKFBa59DM3iZzwB7Dh7MLTfFYTRk7bOh&#10;D/RmSt9n1sz2IrGsLV9gJPxwWrPhMALk5SqH1IKcjoGDjBERHL2Pn+F4Ao++tOPUYrS2wmKF+Zgj&#10;MMmBMhrIkgAe1sz6cJJMoahqlzWu1DzFeRD51f1mpxh+dvl7lrQnPeHEMEL463Ten85JNGL7QHp3&#10;tbPwQ0TvyHeVOnJKwXmbQFR8+SsLGXcgbr440u8K9zz4fUwecy4FLUwx5PrXoQnlfBZHQMgqoMhx&#10;gWQ0UuB9iYJ3+vPfgPnKOErlDxfryzMj4Q37ebqfN+TrQdFH+xCiaH6YMnNbOU6rwyrSjpt7Z1/L&#10;YQd8lEH8BKFblSyVTN8lH94LihySpcSvZvQnEI07u/sLp9XbWyp7lDtXSVP2xxPox0M7+9wJa29p&#10;cjBNByyhl9W0A72k6tuhbjzxnMiXk68cyfhszFknLkwkMMaVyf8TEE0JT6BBbsrGAYGG9V2LjAEu&#10;X4AunwP2HfD2Aby5AW9ugYd7cDe4V3x8cTocyr1Qybl5V5ExeWqt4/jI40FOHq4XQf39wG7Voy3Q&#10;QTXy3ULl3kXcRVIdO3s9CJuJuEwf0dYdjy67bMB0zhsPQ4Hh499TM4ujC51beynQ3rm2crpcfjhm&#10;6t2itvaCZU4nt04JhkprCENheK2ucvbnIfnK3C8RdU4XzTCR4z69gD2tksGUmsMqExRGPm4/jufs&#10;zyPz5cq5wN6JZA1b9ttJG0uzswu3c8WjoBJmVFRUVFRUVFRUVDwi/ssf/QMAwD/6F3+G2zVtn2P7&#10;xbe+dXP9t7968axtzdX56mFFjemnqY3tl5o6Q5U0o6KioqIwBJkGbVcMBpNhdntSVw3R9rYzuP/0&#10;Ep/9+mpribpVY2nVWPP2+zfNt7/zqnt2+VM6f27PL1609pOfX9if/eyb9vVvvsk3t9/kzfV38bD5&#10;EW/bH6Drvge23wDzczBfALzy+zK937H3OBPAIDgPIREMMexAoqGd9N4TWedjkZUaxI5U4VSUvtTE&#10;57hrg8AROctsKnMZ8e5u5zOWQaJNMxTHVXqRK8paqeF/Rt2GPn/5WJ5q9c8LlX/xTZy5hRtKxTYL&#10;KdclF4My7V9wsWDqfk6zuDWy3EJf0Y12S8tAjuyifygW86GvCS19wF1+NXqBQ+25zZPjNRBu5Ine&#10;JVcdJ5CHxUl0fMTYofzie4k+3KULCuV1lxwUJssYyQmMlw/9y/H61zJjGZGECQWhfTlTOyhdAuqp&#10;/ijATjOorxIRT1SeQmOqjy/oMyci5MoRXOxFliHGnl1kT2ULoPS1hYhFRMJIdYmiY2YGS3XYQvaL&#10;UoxDyTJcNv2eHPFMs+VzZBmLQSNRAUYZ0XTSogjbV9vYochB2PShrspFl5UnLeBCcrULWruE/Vfe&#10;X8Se2B/RhkukG+uijfyR7tPbM+4vQTquKji+50+bu/d35KePg6L0fD4Af15XWlOJPWcGoSPEpBkK&#10;5BlgKWEMROdmxywVtr+0fj+VTm5eFz7PyeEbTIoxBc2MOsWBhlLYNYd6auiHY0F2gXS0CB7pv5Wz&#10;9lkNyjktpKTJk/GkOXTZgatvTmp90DctUoPnAQQbm0C0EdkikLkDYRM6DJmoI5gvRR6IjbllMtcm&#10;aHy2TNSYjTVNFL7PFjOb5j7RIETWktloZTWNuWfCNiIkMCB0lsxqvWFjtiBLYBNFS2DJwBCBeyKM&#10;vNAySCXTEHlnO50OAPCMzmHQ9HwqNJ+sos8iG7R9How5gOjCMjF3EXE25YgY9o67X1gITSw1GBnu&#10;CTKSJzB7kHcwU2hK9/fC3wWUFEVF6WABEMOqGiWXT8OAtQRYoDFMIItmZtaYH3wuJtqJOObBEGUA&#10;cAas158z+nqLkhhCkRkbxcBTmAw3td327mQc2DDIhWcyDHQNtvaiJ4Yx7Poss12R7c7CvDGIyHZn&#10;ZNGg4VB3N7B2xf63YbLtOVr7cmQigGXursjaq3B0Zdu9IHgqeQa4IctXNpI7PodFQJDDawDNUGEM&#10;RhPq9N4ycj6iUSdrFaPdYHlndENKpcz+oGEQDoNq4WGO0q+XjWIeqfpxHDywD4S5YoySEKQypJ0j&#10;etDIZU+CnC9jQeLUMd2hfpJ55HjQnRj9aGVHiR2e7D5MmmnRqbU/1U8gfGM0SLbrVmFCp2i6xE9m&#10;ALLhHM/NuSipG1/GYzKqvaf5DorZ7bJ/yYT2heazKJRZcjolnnPLlI9LIn/IctcwnvMjTJFfPmVo&#10;xJ2Rf3ggYwhGO69EwlJqX4dW17M4/ju+v7tdU79lqbmtk19tBhcmIBOS0yAN5fpFvDYWxH0K8mBN&#10;J4XDM6XzdUkIH47fUdHmNL5X2DhijA0LoOmvXNgngGi850D2T5C/1GgcL09QRVMHo3mwlLUZg7dX&#10;eRy7xcvz8p5bD80dsgbKtQvr9tnJSOGOhCfQGH7zcI+ZAe5cINDZBej8EnjL9uQZDxvg7hp8vwG6&#10;bU+2QSYl5FDlIhbY4iRWS5Kk7CK9mHQFiI4qF4OPyZqmcwthkvSiD6CWm7w61In/ivSRXFmL9G+p&#10;VDUbPfeeppQLKeMFyVHkuNv/CslR9DQ0UrdFUbLMWfKIwe7JbRaM7KJdduYh+cJiIpQjvQj7pEpK&#10;OaGni+jwLDHKEfP5KI4JRcXiXjSBybVricYoq68PywOCIj4hu7qiOCphRkVFRUVFRUVFRcUTwE/+&#10;zT8GAPzTP/xjfPn6rLXm+su/+fTj6x99+6NnbWeuTGvOAMCct9YRZwBAJc6oqKioWAhrANv0Nhlm&#10;Nit03Fg+6z3RbEG83TS2a1er168vgI+xtS11q8aad77zuvnwtz63Ly7/GwA0t20DAHZz2/Cvfvo+&#10;f/7Jd+z13fvY3n0X24fvous+hO0+BNv3+q+RSfelW903HUb/aLj8O67/8vCVtl2EGtlD6XMrazLy&#10;6fs5B/fOtI/PnLbpIdpIFtacy27gP/dfCBA46cG8wyPB7Mqfszdj6dMtxUkCZB7Dusj0heiVXBkL&#10;LvjlDjMX3GCS+xouBuVyCB1PsYX9OV9EOSp+IFtIbfEp/O37wpyFwoVQcJNZ9gAk3MbguJhad8/F&#10;sdhGD3m/GMI+bJDoBlV1us0YuXYXcSzRP4AF9OQQrVsg9oNBfD/cFOXIMnw2g42oU4QJJyPaKVUv&#10;YceQHUTeD5tdHXaUeE45pko9Wxi5LyKGf4GMGhZVMCUzi8gSoPephfqaSBipzlB0ycxg6aYVUgIu&#10;U4wcWYYktQBSsgw24nd0/QTJMqSMhNcnOfAeCoImFOE1qbcSe8c9S2RJE7ypPJwIU7bzG0CUkTu8&#10;kTvgohFlyP1P4dDi3xXPQ6IMjSSjnx5Rkp8wXlKOozL69/rDjYPcEPoDZy5BAXfYJbdZykuVO4sq&#10;2q5oS07ZE+FviV3kGLn4vqLEGDnk5plvAlkGkLc9JsYdZmai4Rz7niNwkYHan6HvCRKGS7W6D2oB&#10;Oay4VMdYqQuDEXDPhjZBggSiVzyQXAw9cAtjXoWlANEGpvmyLwcxmAlk7kHmPkiPrKENNWbDDIIF&#10;DBFZZqaz1TUsWlcLZMF0tn7FoG6fcka/DUBskp7e60HJ9EPEZEnr9MwgkyW4sET9QXgOw8M0sNyd&#10;o3VkD0oxMrxyxsUxgVnCQDO9IDMkeczP4YrAWsP7kGZYAIaYicAWBrBg43qJOzGzL3mGBXpKBOrb&#10;qLNEjWE7SXyhVxCRYZucfppAKCNx/MwgMgSyDDYHGMruvV6fMXNHxA2x6bLfacxkMQZ3e5OcjOHN&#10;MaOGBbgnkGiYKTgj3+dr0B9BaFDwN81V2DaWOvT9zP21MEwN2ZGzYvjL5p6bVUyWQ5aAtU3qlQxT&#10;fyzL0zWQIhPElqiL7yeBhn7ilY41zPbhBVle9SUgS932CsznxMzWEFNnz6zlC+NZMuyKGOfDOX5m&#10;ay/J2meO5YzZXpHlM/TiaMD2Gfd0aczgFTEu4ESVuQHHs444+6kvQYZyZ3UZgD+g2Csoi5FLZpe4&#10;5gfzYKTvox5awZNx9OOQPBx10OHb0pCH5oBYrSw1bxWNKQ9TOtcYgIQ0wx+2HXwLAOYdytQEaA5R&#10;STBnDGdebg5zUnI3Ma8DxrQjyprc6yV8InL6L/JXfsof9q5cZuZAc5aV9XtNtU1J+dB8qrt8oNpz&#10;Sbj5JhxkdpBl1g4kjn6QvvL918CJetKb8RGATD1w2o77tKnvLkEfDZcHjofsiLlOOHUv934hoQ2T&#10;iKI/gbzJ4sh7A3JEsHKsTsbxXfUT6WU5AM0pf64NKPgbOmjDtnwCThQe+meO3Grh7CVn78O+uzA0&#10;HRXJmeh2zu5hZ9lmMjmb+Cpnw+XWJgrae5II4FFI4UpAEGf0txxxBnvfOADQ+hx0dg48fwluW+D+&#10;Fvb+FtjcgNutr3cyAy9p0F05mGxqY1qR8flkhAJhmhTbi9L0CscCrXOWMJwWPHSds0HUPTHSVpe7&#10;PEv2kcdoa29IsVJYBEaPNiiXyJbQY0XJUXbkNBMgIpOfsFWPyxwtUuZkUIJo02hBEYiM5dJt+8jI&#10;2i4cPJfmXcl5FQubnFCuP+fIMiQxirrvURrWGPN4LBYmy9DIiibVkqq/kAlc8aahEmZUVFRUVFRU&#10;VFRUPCH8hz/8/f7iD/4dvvn8ZffpX529+vzf/8PXv/sv//zZ3fr6mb1bnQMxcYYjzajkGRUVFRWn&#10;wRoAGuGdXAPAimHAWwDUGYYhst31yr6+Xq2+7MN3loiGPdT87g8+ab7/O39Hb7/cNqu3Onz+9+f8&#10;xW8ut5svzs3rV8/t5598H3e3H+H+/kO07ffY2ndh7bvM/B54/JJYCOo3glgAFuTHBAq9qd69pxFq&#10;LLI5buamjWR/htysUd7xPvWFqcnFdEay+D8Wo5CDeFHChJyzO1jAJyVo2DbaJpdSu8FyMlh8oW9C&#10;LicfL7wItOhXAdJFXHngbpIgQbwjD/ctIv/as6PiR2YRVyz05dSPXBRk0t8vgYWJU3KyMLYpZdfI&#10;5CF2LY5iWJpApU8EeqOHC5SuIvotLaNcuDxMjVuF5QJIZaPwGB5v9jL6xhC/bj7qLLnpI5aFBcZM&#10;n+FTyAn0DiF1gFw8V0VqRjxL1E9OpxS2/7RN3OlG77Ta5pJlLEq8Auiy85Uly1igHBzb2ceQZUQH&#10;+oO4HpUsA0h1sbsnNy+dlCxDtnPmmdzvEcqQfMVnf+olFtdh+ifC1OZfjeTgZEQmOnKHPqRN5cK6&#10;32N4J+tDfGH/CYoVbhYP70XmLqE/00gZ0g4fR2AD+ecuThduGF8IQHDiNPxoe6+a4nhcW0TfgVfa&#10;KWqx0u2nyY3P6450w3u5eVxO5r5mRBlAoDHE2L9IQqMOYwQnWfNfAI01nQb51tAnGciwErioxj5B&#10;CC1G3nmCqKyQ9IQUPmYm3ABkg+c3GFkXCMa8BrglJmICEdGGie4A9PQVoJaNeQUzzIwsiBvz2pFV&#10;GCbiBi01688RkEdYJgsywVF0gAltGAY9UUDEAEGGLDem9YfYjYVhIrZkInIKZtMTUwBmODTeUyJS&#10;A0TJgi03pBFVhIffh9MNrBEedABrRBU5cL7jsyTYiJ/q8fSnAi2YCXssD1rfEY4dGJl73W8JbBi0&#10;N/kB/Ht9T2WeqKMpjO8a2N6k3BmPEdc2Q1lSocAQiEHYg31jIKBmBpMnmznQcHfnmHD8xIYtMYwx&#10;sMxshr5PotNJkzmEe495WPxhIidKxgLcGDadJXSqzidG5+PtYwAAbgDZnzqEZBnur8RAiAN/WlhD&#10;orYsYJpbDKkTWaL16hWsYRiQo4ZoQNYObWYYbAfjh8kw0DVo0Tila8ANd9y7lJiIbdf4euzrqxmO&#10;MxO6h5dkeQUiS9aeo+2euZDg7oX3ULK9AOwaBAvL52B72Y9jvIK1l0N8hsAXPNIMFenZNIhaPyQ6&#10;GAbZgUeFRonsjWu4dSb3fu58lHAXhQRJFIc4NPPCXtX8GyXnSH5+4co0+gYQ/B7nI/DndMY5hMu7&#10;7gMI//rIEPsMkmzt8hX4OhgawXDqgziV+U5eHrzcsAjg7NrsIeVDxCb3TqhpeUb4g6A5I/bxX8mw&#10;YWYLNtwQrfRlRQe2j04iPXC3yxc6te63yMHcEyBX5vir364ddB3bH1BmSP9LGE/uHC+ArN6WyM1r&#10;y3QRKduyE0Kkosl+7v0SciAUFaP8uLILmqGmJJ3IEVEyxviw+/iXvdoJWnxW+XN6S+q9dBQorIAP&#10;B+UPCJ/CR5+sK1DcDIumLXSUvKc2W5BvWXd7kbXMWQ/NuReO7ZuMKG/aB4beVDg3EA31x8M1M/e0&#10;hW7Mbxrg2Us0z94Cdx2wvQdvrsGbW/D2HrAdXJ8m0BivkxXvmy+4vln8QL2WRmjsOMeuFg5CheVk&#10;sYBtnSt3gTFoyhYDkLUfXP/uh8f83ORgnKKt1XEJwSTN5YWF4s3lq4BiXvqQPcKJeD6thDBIsdvD&#10;+I7L1EJ6HJjol5huyv7lIMDOwPtjwXnnaPNNE53K8XgfAp294PaYzar3vSOPI5TKSvpT/KOFDakF&#10;9fZevqDcBDB9G0/C5q44CJUwo6KioqKioqKiouIp4o/+GT4DADDe/b2P+fO/urq++K376w346tKs&#10;n3Nnz7k1ZM5bCyAizQCASpxRUVFR8XiICDVMz2vRMltuiGCJYJhhidBdr8yXN2t8/uurzhLRqrG0&#10;aqx5+c1beue71/jx//yL5mr1f5qr5x3uAfvTP/8mf/HxN3B3/ba9u32Xbm8+5O3D99G1P0DXfQDm&#10;58x4BrbnSPYED8764Stk8IQa/VmBwe04rnYU2cQgnYbCaZ7zKfr7uU1QJbzgUw/jQw7J4U3l/eIb&#10;5nIbSU5FZJKrekbsNE5OtxTK38IkASIxxIt8mBTbdINKrrJKZI2gbnA4NtrM4jvBLdzG693++VDM&#10;3KJPsU0vmtwvcdh9upBxM0Nc5zZ/lNyFs/Chul2bK4Hd5CkyjsUOsOd0QtENd1pDA14BMI86wHd9&#10;uQFgwXHLZ4fT+oiSOpV8xGMfEycbBORGAY10o5iMTJFBFN3wj0A3KOOg1AFyPwmCvw5z4imB3OLz&#10;gmQZUTLJRgKaNin6l1R5qWQZ84Kluyuk3bKQ/cLhhpPxOiW16PM0hyxDxquRZYy6qKBNopYvaH+p&#10;ixeXkSQz0O1REs8D2QF0sQDS55EcJUYxUnkKn50IU3OGqXZ5AmQZgG6X54gy2F/HZuwUUQaCsLoN&#10;58KPQhB9VTPMOAGeziIgxQDIB8ydb47OsIfxDhuOabgm2XdO0U5aPw4xx9aaQ8jyNSTG0CDlN3pG&#10;2FeD9CfjiTh5APgPgfd3vEIbth9G5BUhRu8G++dRjlNrirF/1oMkRgILArAFYTvmi7YAtsNzAzJ3&#10;TLh1PRBENzB0g4ELgg3dwDQ3zEymP+p8R03zJYCe0sBQBzL3Q+r9wNmYTU+8Oxy5NmZjaSDQYCJe&#10;NzcE6tzu/r7y4gPchmm8R4YBa5h7AgpLhsGWLMhEx7otYIxQMyP7znjP2nWUFkDoUkIGEgfCXQAL&#10;AJbh889WMYgBC8NGHkznKE4eKhGOPEOLJ0F/DpzCa0as/sQLu6N07xpnHHl5mJWlioqKE8MAxJam&#10;KBu8dU2GDVs3irHG5WOCv0zMRhhg7PQO9dQxNmDVmCTa6PW18QRADHCLhk1HYWAe/jPoOTfMkFfL&#10;lgwx99qyf8gNMRrynLxm1UQ0HZYHcg4Q0KyvyQ/PfaXBjcNurO+HfXZ1Zdt2ja69ICJLQIO2O7cN&#10;2DAbtvaMvJ6168GQJWrbbzCsMQyybN8C26YP0j0fimWI+XIwFgyYz4baaBi8BgDiIeNDpvryhTUa&#10;EEUgnatemr4AACAASURBVG65qXKo891sbZgmx+PPYHCn7iQe+Kz2sEN2kWWUmMsGcTGRP6wufQTj&#10;IYb0sHrsD8jN/dODSi7cWEekhsnC10FwSx5ePSFpRjKXk3VDgPS1AMJ3sm9mpfAGPhn/N+NyOB5h&#10;glqG5ryfQ9nMyrOi7tr/LVQf8fydxZMgPzP9pIv5UhfEVF4d4UGqw+J7Tg+FcUrSjShN0c+mMDXH&#10;jeLaXdQJzOkbWmbD31ofKNUvwsoK4o5m0Y8rc9LX5pG0/Z663hdNjvZhmKmxNXdf1lmu/Z4KYhlN&#10;Dp8u2fwUN0HUHCdBmliot3J7jNxvaWf4OKZkcMpu09a0fKRlbD1pF2W/4v6mg+IRyBFnuL/gfmpD&#10;xgAXV6DLZwF5xi14cwM8bMDbFs73TNTvpej/P8RTuq40wpQiNr43zmNEREHQhyx5M7dPpwQK76kC&#10;dFsMENVBsU1AQJ4ko0QfkfaPj7tE2dVG7O/5w/25NpTvFpwsLHnIXmlfIGj7DLGCdji/rL0t6nOx&#10;9ecgnahPa+081Z4F2jonfiVEKEOm4MZc57dQCTSEXIfztKPBE31uyQE1m2xog2QV+/HQ9lscG2VG&#10;79JoeOlyrW4GL6i/Kh4NlTCjoqKioqKioqKi4kmD8Mmf9lcf/Is/w4rMbWc3t9jcXpydvXjedeaS&#10;W0O0suzIMvybA4nGY+S6oqKioiLFWrmzNeD1qrFbO3j+LAj39w3u75uV/fKMf9OSHZ6Zi7PWfu+H&#10;f2devPwFY225eaD18JXE9svPzvjnP/uOef35e3Zz977Z3n/A3cN30bYfcNd9QNZ+APB6+BIiATDR&#10;wjWRhdsQT8lS8ugSZ6Zhg+KM8WXfxf95j0s4JHMLGf4LNKFvNEhqV8kX/1LGKYhMIB4l+y8y6S+9&#10;UbDYok+uEd0Ow1z6ycXMePdEro1LLRCIRZvkALNIYy5Bghb3cRndscnjqLhlvEkh479hF4nWR4Z3&#10;1FO9x+ZRbHZZjCRiRLJ4K9aKkmJSfsF3cVkACtdB2OgGiSAkxBjiGaB0f02YFsLiB7T1ryYkG9OD&#10;w+v++SlkBBjLvfThVI3hwSGnQ8LzLeHi8q54SkJukluQ/EH72t8csowoDn9/N/HGYmQZUaLL1VeQ&#10;MFJ9oQjUzGDpBgZp1C2wsWFIdh5ZRioHALJkGTKeHFnG4hv+5Qa0HFHDSRAZ6EgFIrym6eDhvXCY&#10;U+Uo99Ipy460zjUyjMW/srUfNPsZgJdbbfN+rPMwNmfUP4I0XBW4wET+nv8L9PcBpB8cJ2/j9e+4&#10;MYnGuCbkPPcBcwb8IRZ5mIUWHpfSzIj4tY2WU6QdObl6NF3wtNAPA/3hTSDWFu73uGnYy6U/ziq1&#10;yc5e7FkS2AiVNU5ZDi3L+OYQK3XuB0A3INoSYBhoYcxrEDMsDAzu2DSvia1hEFFjPgM3WyI2TOgA&#10;c8vElpgMG36AWd3AgMBEMHTHK3OHDv2g16xvaWVuxxoS9ULgyNhkSyDjt1gSABt0TAqJLXw5yfS+&#10;wmaIgk1EZNG2VwgOYycVSix6RXAWmomADiBWPUmcnNbWWjx+01owCBbMBKMa2kFgANSxRUOGbU+K&#10;YXSnVkKWkcRlAGPHKePcISbHJFRRUVFRALRTxxiAwaFeN+JvGB1ovGv79wD058L8lEvGQWC2QNPA&#10;2s5bjr2a7Jj8mGRAnUoUBBd6NLP0YQMmGMOsISLLbBvTDrPLDuerex8bjwwWIxEHAOBn4IHegmxQ&#10;L4J4BMxge0bb9hkxLNCdW+4uQWSxbS+Jhj3X1l72L9gzdN1zIrJsu2cAnxGDmPkZYAHGGWEg32A0&#10;QGj99IaGrI/wFvlf3rqxIIpM/AATBvs4Z+rNYnL1PVRjAXtczMvc1GScq8gDR8Gr4fQ18heNgaRv&#10;wfsYgnhyvoi5lqF2SEY7NLM4ZHKibrzvbMJXosaTQ25qnzPQpYugGEJrNkxwju8h5/xI+9VROdxh&#10;C5bwkvSlZ3Fvmgwfsp8Ffgbpi3iTiDO0NcjIPxwcYqawqQd9Jn3JUT2wOwiJhJRmjtrQlgs0spvj&#10;q1rKdU4IZf8hcX8q7kMgChdFJfPwuMiRZWS/Kr4r30k1s17cnWOqeymn+5C5J99/PPTF14kfTuKz&#10;f0SMPUwvY7IOFl4DUV314fWDunEgSn9PraUXPlS/yx76Kra540z1ZBn9D4B5IM/gMdz5Jej8Enjr&#10;HfB2A2zuYDc3wOYWbLuh7s3gEwfC/nt0b84RCpRwTUnjR9tf48NCV1nafpoiRlN5OfdRTDkAJ1Tz&#10;MLlS3y/SR6bWKI6GZvAHDZXVAScejwquJe2yuXN6b5e9fTSmhv+lIpfEAjKoaiAXtPk0M7ZU1ILl&#10;JpxPA9PjW/G2jSPX27nEnqHcXkbVZpXhwoxFQqC8vCcWIsBx82Jtr8rwI/PiHHu84k1EJcyoqKio&#10;qKioqKioeEPwq3/zjwEAP/jnf4ymOdvYrd2cf3519uqtV88vzs2VvV8ZR5zhyDIqaUZFRUXF08Ya&#10;ACzROr0LGHBrVgzDvLZEW7ul1aY7s7d3ZJqWAMB2KwaAxjDb3/7RL5vVxd/YF2+35mrd4dNPLvjT&#10;Ty+wuTnn29dX/PkXH9i71x/i4f4DtNuP0Nl3Ybtvwdp3GPx2blGFgJ5Qo9+E529BeED7jVqSUEM6&#10;FYd78lBp4muUDlbpiD0OOeboLGmGkg11010RL71wABc/eJNdoRzSh17F0dqBUjlldvwMaQ11UPzg&#10;lFxdychVRmzjA/MT7x+cvYmyFiTLyB1ed2WYat7cQtBi5Ail5d8312Qh9Wb1Ta8ph+D9ElhyQwOm&#10;F2y9LIg1szgfSOQot+HwuIyKPrHIYUpt1TV8hrFt3ZdevIy4RcqpRbMFdOPCRCo5YpywbdVNb8FG&#10;3FQW4niK4hRy4oua6fsxk0zwLHg/EpEZ8ZTCIxDwAEjkx92D34AQq9OpTcSLkzT5hIL6WFTvJAkj&#10;1UNyQZ5mB0sFjnIBixdjSbIMef2oZBkaSY/sZ8tmBnobQ9wTshO+CiWKSDRyApdJ45TI9VUgtR1z&#10;7XWqrEIfF6UN5cK63xFJRtCGOlEG+/PYFIQL2yVLZDFszO2/bDf+x+HzAL2Kydt5DMSEGOF7gN5O&#10;EiXbaYoEaVeaU8QrC87ZFoQXK9mDD4or/e2jC7kVBuuZ3ZfYI40xvOGsJ6lhwntTGelfpi7oOncg&#10;egDDMKGFMddwxxKIbkC0oYH6wFDzCj2tgoGhDci8ZuL+/K8xnzOZLQDDxmxptfoUzuFl0Fkma4iN&#10;hWEGtkOGiUAdr9CaoSKsMVtistYdVrZ9/H1lWWIi48KCLcGycUQQhthwZ88mqoD67LtfRO4Llw7K&#10;geg4AitI2IG4EYkYhm2e+EHcdifV4HQCmA8gjXBn3kAYTsB1DGrGAelp97eKioqKrxXIUM+DFmxH&#10;8Arbjc9gmKxTVUaoGmDDSehhZPEJ9zQfFiCwHcc9tvk90WZY5OrGdGSCBMA2xmK9/tKCiej8lTMM&#10;6dJYAH2ZwbZ3GZIh2zXDuw3zYE9Y298jMsxsQJboYfsSDAPbnjHbFwAs2/Z5AzLMfAbwGswGbJ8B&#10;AKy9YObVMGs+HzJrDp6L9fa/tz7Qr/2NpiHNH2QZiNcExbw5nBuEX2sFNF9i4A/wcbvf5BOUh3Fz&#10;hL5RkffxG4i8qoeoSxxckcj5VCB8JUNY+PvpF481n+1sw9r91dxI2t/iriZtljInAflcOjy0MEcg&#10;iDI6Sxb6Oguk5vwDOwkvhPy44qtfUA4mTm8KNIJR99uXIxl4RrnX1qz6yXFA6inqY263QeCnid7l&#10;+HeYxcOh9Q13X8Y+JYE5R+Eh+dEUB8T104DsT/34PeZx7/0eMoiTJc1vqa4r5Oo+d1/WqaaYHw87&#10;v+j9dYWiIxz6VptYU5/sxopM5e6p+TqwUbwNMq79+CgPJex6wxCZyt551bvSQvIMAKD1BXB+CfPi&#10;baDdAvd34Ntr8P0duN3COUaZjNeiDoF7bT60td9i65oTep0nHvtnmc5QYk18wXWGqf00I5lCaqdr&#10;xSraR6bGnKOxYwzPtnWo76eE4pisBWNqQXKUnaQXoijJnHRpm0crcylojE7OyNXC7SQWOLJPL2hC&#10;7tzHljFlTzd3GuqOUK4/54wQv68paNfQ96Hq7II254J6O2eT9vFDuAlYlPVpzV8qjkclzKioqKio&#10;qKioqKh4w/Czf/v7AIDf/YP/jPvz+4e3zsxn771z9+pnX7z9vGvN1frerhxxBgC4vxUVFRUVbx4c&#10;oUZ/vcZ2xXZtidgytWbFK9MSmRWzbYk2t2fWvjrnLz6hDgBxY81qZdu3vnlL77x33fz44u/YrP6j&#10;OX9uzdWLrvv5Xz7n3/zqbXr1xUvc375t727fx/3dh9huP0TXfoTWvgfiK2Z+jn6j3rDfMFj4BMD9&#10;l6x6t/lIlkG9+7a/C0LgbR18yZoflZKLXIDDEYyKyZeqKfYBu9/RRr1dX3U4Fic7fKMtYlB8K+cs&#10;dkjYpY9EzulfdHFvKv1MkFPIJaC3ecHDudpXp9JNdeNz2bzRwi/SQ/RFFomWlv/JhR6KZSC3zhcq&#10;hdJ9AIjLv9BhbXlIMznAGVRTWMzx7zT5SrEFw1xZFzu0LhvdXXKgFwOBoFBYtDjks2OzR/Ffeb8A&#10;0j6d6o1wAy4TJ5uy+6EklDGzjL4ApvtGSTkJTyfL/i+/SOCa3yARp1nxlJSZXbqjcD/Kka0AbszR&#10;1901sgwtLp/tpTYl5Mgy5POiEHZYn1B6f2awdNDK2HsLFGMeWQaCMEGXeMpkGVPkC7lny2UG6ljl&#10;/yrtnxMJiCgSGcoJnHZ9Isj6dtfhPblx7BEPVEvbWSMbc+HCMO5XZI6IfuEehMQYLja/KTPMS2Rb&#10;Dn9Bvn5yZ9nlWUWpQRiINu76q6l6P4Gtm6SzD0FG+H74TCP2Oz3coNDzCAyHE0U3z60DMERThSX0&#10;/7ioMl92D8PvAWIiSz2zAzHQgvDAAIHIMrAZxN+QMdcEumPYxsDcw5hX7D4YbMwXbOgBbFcwzQ2t&#10;mi9g0TCRJWM2PjWDeybTgolg0HGzugUsMRPRenXHBlvDRMQgG3ypHoYorCVrOeCasESWBhYLgC0A&#10;Y8lyfzK4Mf49RseGW5yTO3lD9lxUWtRGFP1xvbgnvegYaMgwh/mMwX0Fg3mgQ7H9sBp3VTPRZuET&#10;G3TzcGf+AYQXFRUVFRUVi4L6pSc3WKcEUWYcb3tqLFhmNkxE1gJkhJM4hm0Mm84SgIGtqTU8EG1w&#10;Z71lxf0//Sg88M71ZBTUM1qtGs9k1dsGK/DF+nWfPgAwG0PUmyrD+0TMzIR2e2kAWOYzcLsyDGOZ&#10;131c3RlAjHb7Ah1fgtjAtm8BANvuOQBDzBeAbcC0giPcYKzBIA49MnLOmK9yGWKYjgQnC8bPbwdG&#10;BQ3uZCI5x+/LEs5nppH4IJV4NH9ERLoxA4SUhCJJv/BcWCP+GMsy5MtJbeA/cTmWBCLyeiemrE3N&#10;LQBxr6jLKefjkBnKZSTE3HuHQTtHlJwlOxLyYFe6rtfPVSOCmYH4OzyovpN044lDW1uQxMpTaxDZ&#10;g5DcT3eIZb/aDenfjn03cZgy8uDknMW1fJ5LKOxbEodkcJ/wC/mk94Rv+8CtKfXkcSRDlPqggIwP&#10;SYvA3c+XQNeNT6hukY7JT6T5nwaCphvPqk6QXsmK2/fDI9rzQ/2vrNsWWt6/TvDm7/DvwBbYa2i2&#10;QDc8W62B9Tno+cueLONhA769ht3cAO0WbC1gTGBOjzp79mid84WXhFzEc/dGg0PoRfc3k6cSpDra&#10;Wu5C63WJLaLYgv4+9uzfe2cmM+YUw0xbPJGJ3OSywGCw5CF71aaahznEKgcj184lZHwnkU3QtomR&#10;rNkhb8aAr45bE1kP9z/FHzuI5yJHwestiC53bDuLCNMN0JnXwgqZ6TTaK1tL6u1MXmeJp7TJv562&#10;zVcJlTCjoqKioqKioqKi4g3Ff/mjfwAA+Kd/+Mf4YnPRcvvqi5//+tevf/Ttj561nbky96szADDn&#10;rQUAaixzZ56+V6KioqKiIou1v1hj3TF4vQYDhGYN2oIBZtP0BBogBtuWmoe2wcN9Y1/fnpmmJWyB&#10;riEis+LmW++9st/+8LNufdni7AzrbkuwD/1Y8eXN2fbv/vI75vXr9+zm7n16uH8PXfsu2u2H6Lrv&#10;wHYfMPAM/ZdCoxUwtwYGIgu3OXC4A+dRpNDFOnhlIz9ydjXt8ArMLOT2OUhZ4ENoi9aLo/jhoVz9&#10;aQtbynVuMaTEQiaw6OLliIxcTYlYdG/ZDXZLH/qeIjjY1by5RZ7FNtWVln8Ghk48T4bD335NJLNj&#10;rlQfmELhvjF5oD3zjteDIsQiXyWTbZ/7YsRxiWC640O574JTRjfIRbRSWd1RHwsRiMhNpsNtdfOT&#10;J54Sm1K1Tb1FMPXV+JJy4sVE6I9wtzow6gG5fhz+nRNPSbk5Rf0MmCJE8fcHwoTovXBdfqi73cQb&#10;C4w7uT4GLNjPNN2j2L2aqlLNY7lhQbOjF4Cwr/NkGbEMhAc95pJlnOKQSly2oN01soxjN5nulxnE&#10;ykUKQ3gdyE1OdkTwvAzJgDL9E2GqLdw99/sk7ZGH1FcOIXlGGC4O6w65sD+fLg9bAEPf4mDogDN1&#10;h3fI9TVnyLu+Q0GrBnU0MSbwEB+Ur9oVreVj223XhvFdhBcaqYYmazNzA53MIh9+n7jh27OPnkMa&#10;lcObJcjEMC3ouVgBdCB67YMYetU/Y4Ix14C5BbgB0S2vzCuyaJjQkjE3FsQGIG6a1xboDLNB09x3&#10;K3NtLBkL2+H84ktHLjFM2RgAOpj49GvE8Adw0IkYdvygfH/ulNyhWMAaoP+Kumm3F2C67OsvblVq&#10;J9ohZI9xHi4G4Ag2uji4jU+h2aYh7jqmxqTHeR0xBbMlYsOGYnKMCbKMEWZg8TCAGQ4Fh7nf+X5F&#10;RUVFRcVXGSb4YwBPLcXKuOxeYRBMMqA6W4TRmwJE1jKMAQfWenjtbQWPwZDgrn/GICvsCG9EGGNt&#10;n+4d0YoBsBkm2USBHcSg3lC3Lp9BmoZt114Yu72A5TXs9gJMBmwvASZYew6A0G1fEGPNtrsE+AyW&#10;zxh8RsxrgM/6dJIKc5Ox+OeQwWHuwCDYYWrCNORuIORNzyQHfrTBR+CMchfrGHQmMcShX7Z3pBky&#10;Lo04+GjwmF7O7+GEDhhE10p/Gnn/TBL93LxqfgTNQj6Bq0l3hmn3oPzOZVB79zgkZCbBvXLiEftJ&#10;E8ILouQr9L1cUKSZNLKJxfysCyB3EFFDrkzR+wxfd7Kl5pBb7CtJ5ZYQNblOUsvcd89KYpfikPdL&#10;ytr+vkpPluH6iBvapX4/NJ+7fEtq3qMXdpYgDX9IvS7n580SKpRIg9P4i47HS0F0i2Q/xoS9kZQr&#10;J1O7/JYF9p9oZGIVAs7ORe9K7AmZBk3D3M8BAFCzAq5egK7eAnVb4P4OdnMLvrsGbx96Hx+o9/eJ&#10;3iPH/ARLEijsZIdA3nZ0sylpNJWUpYXWvyftMBZ7rET/nppPHK23cuUssj4WNqa8RjwRCdtQlZGC&#10;NsCCh+x3kV7kdODkvogiY99c2+IARG0l+ihhon8uPBnMRV1AjOI9TmNCmq0ylxBqkXb2kZeIm+I+&#10;G8UP0b1luAXHlIWQFZ+wjdXNsbvmUNX2eRNRCTMqKioqKioqKioq3nD8hz/8/f7iD/4dvvn8Zffp&#10;X529+vzf/8PXv/sv//zZ3fr6mb1b9V8xW1nW/gIAt5VIo6KiouKNx7r/hwFCs04eE8DYMrdnK141&#10;RGxbspuHFfCwMvZzAvo9/mRW/fhgmM1Hv/PL5ur8b7rnb7fN+YuWXv392cPnv7lcfXlz0bW3Z7j+&#10;4hv06vVHvLn9LtqHD9C2H4Dt27az75C13wTz86ks99/0HLZ2BTwbUDyNbkkx93wOphZyRxboXGaR&#10;eFXLb4zLLGwUJcvQHLmUBsvtbfHhpFO9sClR/LBbLo9uZ4xMX76S23QHFCn7vl8E2Tf6iQU5TfZl&#10;844bM/XDy0WwpPzLBXhAl+Gw3acWh5iW6wNTB7YLICcL4UFNrZhDoMl4ii785nRAUb0gG1koPNnG&#10;0Q4HjHKR3dhWSC5OVB9TJAVy46B/RxlX400AY94WJzpYikREW0COZAPpeCnH0f6l3fGUxIlJVmT7&#10;Jl/0U4gSwurQyDJ2pVEMU/VyErKMnPFFuvmmBNsthAst5DsbYQZZRqQPnAyY+PcusoyEgGPJzQlz&#10;yDLC/rVcRoa/0kgJ7wXXvqMFr08Ej+VHE7bwuUz/BJiyiTRChPD5I0A7fOIgiTJCveisasA1oZv5&#10;sggztMDw7kiKMYwjjhgDMUGRb1F215LMA34Dr6w//6vYuKqMTYfEPzV/Cu+F1/3JQiYAzP0fL+Va&#10;+tN5SqZQmXcND52HOLvD8LjKJdoO6WxAtEF/FPQBRLcADIhbUPNquG/RNK8BbsEgXplXAN0DWMHQ&#10;NZvmmkCGDTZYnX0BWAIMUzNSQjCZrR0EnIhabprOsCUL6szKtGwBJiLYXst3ANhaY4iMBYDOkiEe&#10;z6x23UqUZzjxxeTOlIYw2E0gYWH6BhbjnwUxDFswkTEga8HGzKn/OIi1FoBh01iAG/K74Ac08nUG&#10;NXX5paKioqKi4qsHY/r1uAPMOSJYJiaQGU+7WwsQ9eRrg+3IAHk7l8cZnIjMnfoWsKDGtDAXrywx&#10;A1cMAI3pSe4t94xbxHYFZmNs1zCzAcGA2Ri2xCBC156T7Z6B7TlsdwXLK7bdJQgG1l4CdgVrL8BY&#10;AXwO8IoZZ8OsP1s5ifeH3JyFeJjy2MCw7g07GudW/o+fW0X+AyImZgppA/dH7qvQJf0SOwk/4OZs&#10;o//ETdHlgVvpp51F8JFzGWn3c66m4m6nqcjCZ1N+L/mMlWfHZ5MR+rOG287vVSAVzU8a+ludBuon&#10;ncF912U4M99F6rd46nDl1nwvcwg1oved2nR6xx9snu+qz66jIe6bJeUhL9fyOgcX7tgOvEtxaP2u&#10;pKzlyj+dhjvw6obdg4gdNDepL+bwQzu07f1YuQjmlEHWqZaxXTis7g5B6X00S4/HS2L6rCohXGfJ&#10;fvE+5wvddw3rkDUvRlLHKpEYArtmoSWpNwbOAnV/QwINZq8fyDTA1Vtorl6Au28BD3fguxvY+1vg&#10;YQNY208BBkK6iCBLI8/IEUaUWOfMMYXJBQxAH2Jyh86LGEzLlTtnX3gywMlizSf82hsLkkeMjamN&#10;VQgmIDJPmn2xUPkXRrLvYWq+RnH4hFjlGAGX69RFCWF2tE/O1FxiX8sUCpoqu0hscnuKww8Hhfug&#10;is2nluzPR+nenBC8OUjaMxrDsEOul7OTK06DSphRUVFRUVFRUVFR8VXBH/0zfAYAYLz7ex/z5391&#10;dX31/Zvr7uH1xerFyxfc2QtLK0Nby44sg1tDtOp/V9KMioqKiq8B1musu9E9T9xYbloyq3PLtvUr&#10;WWRWzLYl2tyedbevzvGbT9Dajsg03KwaSy+fbbB+59bwb31m1qu/MBdXXXf1vOPunuhv//qt5suP&#10;X3bXNy/pfvMct7ff4e3mA2q33+a2/R5s9wGYn4H5GYMvwWhCR6/YVzDs2oiWVb1Hcl8SjYQkQzi/&#10;481lYvEaSJziDkUW4nd92fxoyDjkolYQJAzq74eVE0ZTamUi4+x/DLIQ7dU57x+DQ78IMjd6uYkh&#10;WrATsh+GG4o8RbZRDEvKf+4rB+4ZKN8H/JrunIXfI5GT94IHP/OECMPTjCyMvADp4c/i5ClTB9aL&#10;rcHJBtd0Yrh7KVyg1Db9hXH4gGWyeqID/CHRAUQbA0g2bEUkGcEiMQX1muia0n0ld1i9VN0wEI8T&#10;0jjwSnKEOwqQ7AOZEU8pTNkUQFHZ0fp/uikkeMZj8X0cQRVKnZIQb5RekNY2FEqdc1KyDAdKVQyQ&#10;yhYBqbBJnbbQQn6gE4DxOiW2QBAmkAGD6EDBPmQZfSkXKJMvWyAPUs8sSDyjZASxrDi4dhVtH3Ym&#10;OUOSIpHIT3itRfIIG0KmSEvcPff7JO2RxxSpXESUwRgOsEh7a3gW3iFgIHjo4Qgfhvs+jNouLj4x&#10;nhOGc3TBV7F8PrF8HZaydWPZGAWViKNeQepOMOYxzShANKL7oacIyUXf23piCwLQgugBzASiDsD9&#10;kP8HGHo1pN2RMV9YMBMRwzSfAegIMHbVfMJktgCIiLYgswVZYmoeYOgBRESE1jarO+64oYZaWq9u&#10;x6KxgcVAn0EGAxcGMxHY0viATF8HlizT+EVx8lux2XS2YW5XxGBDOENrY6kcTh0xMcP27wIA24md&#10;na5NxaFPR6NhyfTPTF+pe7RDRUVFRUVFRcXThjFAbxfmQvT2kbV9WB5ozPpD3/11iMYwOksMNA0A&#10;S73xZCNSsg7MzDSw21NPWWbJNM6kZqxWt4D5jIjZsmGA2ZBxE1FmRoNue87gFVk+g20bAlZg2wCm&#10;Ybu9QttdAu0lmC9g+RzcnQN8AUYD2DWABuA1mA2zJeotydCwVCukJ9fwUwI3GQOBePjrK643RJmC&#10;ecKkLenmTIDuq4gjPhA8phP5WYN0wi/gStKM+Nxi+vXb5DCrltlwyi/dSxpy94u7obQIdyUyJ3zZ&#10;jO5aeipxnkySQ/hV/mGO7w/QsnMsCPIH58MT/tWQLPupHzZ32HXwdFc5/Pschh9lYU57MfT2du8D&#10;wtmA4N7R1Rx20tzzQ+PYJ4NTimOq35XAEfGzd0uMch/6uGc1fia5cLyaPPCYi2BuHck6TjKwx/th&#10;use30Wzih0PjVw6wFv2wzYKQDkhwrEdyX6/3Y/cxH1YocNhaHiDOEYqpeUeqN0uNj28UKBhxnJPT&#10;kTdx75slY4DL56CrFzBdB37Y9OQZd6+BdgvuWvQGYEyeoRJnaGsrR6+h0NiYEppa0t7XApQYIDUi&#10;7WJrRnG+J9erg6BhsZbSiwlxjo+7QFv3Ec0MHhidk++VGAyWKnPctgnphdinJOdYk8Qqx6IoSYYC&#10;gNgYvgAAIABJREFUjdFJtXXCcKENKOWlRDtD1ytHRj1pqwDxfmAa2j5o50VJcBbDDN2rTminKvuJ&#10;9+WMnTJFVqrLdUHhq3gUVMKMioqKioqKioqKiq8cCJ/8aX/1g3/+xzBn5xvb2o1ZfeN8e/vJs/Pz&#10;1TNJnOHfrMQZFRUVFV8vrAFYYCTL6OF/G2YyDTsCDffctp0x7Y2BJbK2pc4SoekIAKhZt+b9733K&#10;H1183Kwv2/4FEHfb/j/qDP72r9+3r754F5u7b9HDw7e43b5ruu0Hdtu+z2zfI9u9D+Ci3+DHbnsP&#10;hPORqT9cEoK0a7/fD4D7slT03C1iaD5gjOsCcuPamFCBoTPn8C16/mNiA8bUXgjGEEbbAVRogWdR&#10;wggtz6HzH6nkhHt71PjKbSBJo9+x8eFAyIN84VeocrIfFk1b+C22kW5poghZsIQNB/HfUAaiTSzD&#10;O1Ofgjk4j6LNw4WhQnKQa6+YECEtJjCuD+U2ASx2iH3XvSKQC39QdBFSufHvLaAXfXYycrGQfsjp&#10;CQDRpo7oXbHZNqtrStaLVv7S9RLu4NI6RZ+Raf3hg82IpxR2jakLka3kZUduzh5VstxXEX2pZWkZ&#10;AvS6WqiPBYki3jgihWa41nYLquaHXLAnJeACCDaTAON1SpYx2hn9PRxNlrH4F+NyZBknJ2fQZAVQ&#10;5SXURVrw8F4kOyKOZDx0z068CUQb82Qf1a5PDKmzQkIM+LthL+z7NbM8xTbUsCPHMCMphvsWco4T&#10;gNi1zxjPmDKiTXx+/J6w5xbAKEjuYJr7mp4rb1q23YorfGe8HgadfuJP/Zf69ipgojn7E4MW6Kke&#10;QLgj0B0Aw4ZuQHQLRgOiayK6YaAB0R035ku2WKGhDZG5ZaAhog035oYsGjRmwytzzZYbNM09r9av&#10;x+Lw4LdwjB7KbsjGjFnsLLHfHW3JEBnLzIaJADbUUGfYGt5s38JAeRFWCqm7+zonXEMivrWCmkrj&#10;IAbbhqzpLA2HPfvU2DIZ06t1tiAyzGa/tumTNYCxffKVLKOioqKioqLi64zQ1jIEwxaWDAzbOBxb&#10;gglec9xxQG/hDrAGINsftWPPzucm5z4UmC15sjV3ezjpR0SWqLmHwT1oxYAZzH1m4LInZxtTjOw4&#10;brfPydoV2/YZMxtwe0mWVsS8ttxdUtddAvYSls/A9pKZVwS+YIDAbIaVv75ojOAAy5gMDZkZ7Huf&#10;dBIwQU+9wQMXsEZmcfC8SvhWAEz4VThdhggmL/FyxcQhVjm9z033dxWJg78k7hWz0lUna5Bo4ugQ&#10;Gcw6ajPvHJ7NpJqj9iiTVOIjdfIDURPBel+Un9DP/wZDlmHfNUu/JorwoDKGCpzn75ty9e9aLiwj&#10;DpoDcKo/aLk49v0pxTHlky5RA1P53BH/4JeD05VDPiWp7GTSuaxIOVLJCWT+ZARzoLXV3Hpd3sc7&#10;hzzhsIjjn4scPF8SQ5NppFeDQzPSb+nX0EXh9l2jOPKwde5wqdbe8oNF/dgU68oDvILHIUfM/Qhw&#10;blyS/m3mYUwa1zvo4gp0cQXz8h3w9h58dwPe3IDv78DWohcqk5JlOPFIEy9QgIwsjRtJdPtQNdeC&#10;wRTK873yJdq3IMGAK5JGpBAFEBjXRXVimWIf5dJQRMbDuEUhJ4etqXGthFG8XJlZKXNENifIg6Lk&#10;pR4vuQaXk+kS+iyaOATt5vs0p321f3Eqw8flaSr6ElFPGew7TDJNRopiAR2WT2vQ2VIPs3geoeBc&#10;esm+nGnjkWQtkGuC6AcLCl/FyVEJMyoqKioqKioqKiq+wvjZv/19AMCP/tVfoN3e3P//7L3JsuRK&#10;ciV4VAF3v1MML+INmUmy2SWSKRSKtNSGXHFFfkT/Anfc8QPyH7jjL3RX/wK5IVfkpoTdiyK7qyRL&#10;MsmXmfFiuKO7A3p6ARhgMJjB/V4H7hvSjkjEhQMGG9UGqKodO19tti8rXr+7kMt9XV6uxEpHnOHI&#10;M3wSjUyekZGRkZEBYESoAQCiJYkKghJS0gAFTAQGqe/uVri7W1XWajJXgNStM56W1B//wW/kD376&#10;73p2UdvF6z2xU777+lzvrjdyc7eRar+2T+8+583tT6S6/4rb6vel3v8ItNeo7TOAn4F8TbKYzHjj&#10;vmZuz4zzioPT7De/mzI2/3fuS6N90QlD/KynVjzrBnGHSNwpQ2aXp7ByTs3CiUb+ozDhNJfS6UsQ&#10;7qg4n5K1RFkXJklwG5kPc0kM34+dnH1aBgPnobk3K3f2vdCIh7HxHhg2aScbkXf99+dAyvD1bIQI&#10;6f58SBZmNfiGbb7IZtjQoSwmAL73jtfOg0khFsfMRsJUP1iQLMPPe9fXA0frkUOAhOPB2ElgNqRk&#10;ZG6yDCDhAODdD+eQ2PhxbDxz4RkJIGLjSpCZJLdQiiwjHKP8dGbHd5Uswy9rLNggSCh0C4xFIdg7&#10;BQH9dWxTh5/+94osw593vpNkGYHcRG4NgoevTsbv31tIhqYQawP/77O3RTqP4Yms0q2l2id09wOE&#10;RBHa9F1ru7C/j6xfiqYddCgECIiEM3E7jsrwt0/yEZbMkVqEIvUIMHHtt6WTQpE4ocXjGnUsA3sQ&#10;QpE7iOwBCETuAOwACFRuQd1BqFC9I+ROQIXgllrcmqBQ0WsWekugUC2uuSqvQaoo6hpSgyJSoCak&#10;brg5UbEoaqUJC6kNLbEnRVRMYUoTKsyUoqRRIaYAoBSB2arLvTblL6xO14OFvKHeI2mYKJxcKpvN&#10;iGyIMwQ6rUIZxUdSVVDTpBASLCbbRwmPLCMjIyMjIyMjI+M7C7dkMwCidCQWjv0i+o7ocI1PQBp2&#10;tGabASlo15/uA3/wQowMDoBoeYdCKSLvBQAdqYUIC7MCpNJYiFABK2gQiIjU+w3r6lKq6lLItbG6&#10;ELAEeAazNczOQW5AlgTXIMtjjFpNHhqtlgCEM6GI/5Ec04f2Be6I+yeUGJMbrjx9yIicg56aUQEx&#10;X+UYkmwM9SxdHmPqo8eolHz1Qfh71s/0mJ7Cf5b6PdZRxuOYKcNONZPQg86RykCUvKI4Qkq40+XZ&#10;pzYgdUCvFxhs/FtK77oQYhtVH2Of8glo+pryCDQOtFajzxm3MRCMLn4/xfB6HsSUgcdKWtiBwziP&#10;TfexA8ccPSGMw6+DA/F3KkVP7+Y12tH9IJbMQL3q6TVH7zrhmYrgEKY0dlPxxNou9ezpOEz88LR4&#10;J08Ed8+/42PZ4T3JqdPQ0euan2orfupma++VmM2mKYoMbEYhkUm3rgrGxEHZlkTM3vAtk2b4EN/+&#10;wXYWagmd/KWzbM4hmwvA3oD7HXh/3RBo7B5Aq9EIUbsmgAyKR5HGvjBLmYMxKGX/DoNLJLwvK3PY&#10;yhfcYJ4iHhvYW1w1BEUMN27P6mcY9u1Z5Ts133htFWv/cEE094eCK+MCRDgp0ovud4o86LnX03O2&#10;8yTzH9J9e+AzFVsXnpovxD/1Zonab1cvoYNLyQRpDmaSgSWJUYD4x4n7uImFk1i7zvgt/Zx9OVyP&#10;Tn6Yhd9YwAKKjoxnQibMyMjIyMjIyMjIyPgdwL/9zc8AAH/yl/+Eu5Xs97z88Msf/ezTH/3iHy4f&#10;yrMrlXINAMqqO1WDlYqUxkyakZGRkZFxFKzXWoqWjVq1pMHaHUHengl72JW0u1X14YOg+J/Ne1pQ&#10;WZi8en1blcW1/v5/+o2uyv+70rIuLi5qAJB//+8v6/fvX8jN9Utut5fycPcau4cfo9r+BFX9I1T1&#10;T0C+Be0M5CXIcwLFWKkqnnFKnBqYdBrfwVHBzaYhAGDEAjIb8/uiG8RTDiQyfhzzjwDGhpLu3kzL&#10;hKXIEiYV15H7oa5fGNyMKcdPRIwswt0/EVMbkPt+4NlDQhu1AClns9mMfqlyLmH4AcYeKaH8x2Qg&#10;aeyfWf6BhfpBur2cA+BjZWGRzexTZV6ULKNLxMtHcJvtuzISkET8C2AgFzNGGxR21OdTjk6Ad0LQ&#10;NCHLbONFimDHfzYHYsccxRwEwilhavxIxTNn3QDx9cTCZBnp+z0pk/93MJxG5CfE7E4mz1xXXiIu&#10;A0iuKXzH0YlhahhPymFhgTJ440GT3RSxBbww3txyElnGArIwKFuk/UeOlFhINgYZQXxwCZ9J8lY0&#10;eHf/UPzAojKUQuxbAOj/hg6tz9IWfvbcxokw3V52xbs3CCfoy9beH8fjdf/AIaprjdZRtifm8NZg&#10;XVKDXLT7PfwY2wOXI0V0eXMBPWnobpLsD92M47hGcQ7AjtACqCCyA6kQ3VGwFVLRkF7cgVBRvaHK&#10;LcECop9QlDeEFVKW7yHFPUhFga1AK4IiRflAQUVCpCweqLoHTVCs7qnFHmqihIAmhLqyKQDUpKAt&#10;I2lCiApBa07o7nqSUtrpywpWdSlCGmVTsD8x20SprIRucyHrJoLarS6D5rDmhkHp0kpgupMaCIWY&#10;KLURHjyWLCMjIyMjIyMjIyNjEgKw/YgQtkQbzbpXABjMBKqEWXrdqkqaKVgDIr4ve7fuBkCokBAD&#10;ihrtslbk7F42eA82S/qyVSIYxQRWWl2dCesVapYAV8K6hEBR7a9Q1xe0+gK088aeiA2INVivCJZC&#10;FAQVoITfn90XtNt0L57h0H3uIfhq6vUfHZFGiiQjRnbhnkNCfUqToaEeP17dI+KNVKscqw44pCLH&#10;kfE8KaEpo04IXwcSi3cexMxIo71GJ6LToXp26UHJOLb1+PlDq1tbbJPXMyHUIz/WDtHrLsc2j0Pv&#10;++2bsqO5Zymz+jwbxEMlYHh9CKl+dWy6qfjCcLH4T+kQfp5T+U/EL0GQqN50ArEipt6d2gDYxXOK&#10;/jUc146J69Cz+cbEFPHDk0H0Y9/E3NncOD25pXB4T3KgE05tqj/FlyQqk2l72GANMiqPp6NOtHNI&#10;qj58Nt/8OImwjN8hsowRHCF20DZCgmZ9mPUZZHMOvLKGMOPhFry7AastWFVoJvyWPMORZWDGXn4M&#10;6UU4xg7CpOI6MV8LbjaPrZ2Aft2Qmvc7uyYx77j4rEjMuymilNEm+1R8J2CKnGpJJIrkHy4T85+Y&#10;lUwhLPvJ8u3WJpE+HQnaCvMR7fz9g/vGihFWAhjPxxh/l5yWgdGAiWYRNEfcEx8nLp2kT2SqfWfI&#10;17fVlwd5gFfE51iYZDwnMmFGRkZGRkZGRkZGxu8Q/vlv/7S5+Dnx9uMv7Ncf/vD6/f/1+zc/+ct/&#10;Pj/X1RXNzrhSkb1RSmsM+pk0IyMjIyPjqbC05la0pCjYOMyJUEUICGmF3lnB4l4IQK0Wa+PR9bou&#10;X//4o/34997p6twqLeu1QVjvxVApsAY//PqC73/zRm8/vuHt/efYb99Ktf+SdfVW6upL1vYVjJ8D&#10;fC2Etqba1jWB6LzYCLcxqTm+tQ0hbEyV7Awevra0dbFhZ888TpuaqqbZjLWprPhW+Mjj0Lbhe/90&#10;AU5EyoAzK/N9+DtirB2lj67Nj4t3ZszU9inDjG+8jT5vyx8adxbfBJ8y9D05XqCxTkYMOzHDu/+7&#10;sw3F3pvNq20aC21wH7XjhP0rJQvd8yUrYZEN7BJc+2NC5zXqjXXes2T6YRwzYKrcM8rFsD9r1JAf&#10;tnHMcXs4Jsgo/tkQbqAO788Bv+9PMcgM0sdhMTgmnlMRIxNZiADC5xZzf0OyjINEPPCcD7zxCcBI&#10;DmdDzDHuWcgygnFmICi+I0IQPBKsc0gZLeAY/J2/CMcRW7gxos22a/+TyDIWdto/iixjKdnoMoHx&#10;YAKMhcL7iUTw6FJ96gU/fmKU1tJIOazG2mDBdhiQYoRo7/vUE+1I171DcX24+cvUnOV6O8l2bGxm&#10;HTcGRPLgRonwWTgWM3xLYGzSUvp3HwFfctrhR9h8I7dVIJ8AqQQkVT9CUIMgVD+gORm6QlG8b4g7&#10;rKaubgCDSLG3Qm4EKETlnlreCFByVd6xXF2bUWXEHuKdaN1WhefHJKCJaas7MFOw4QuhUZvBRaj1&#10;/pxVdTEsZT1aIXbXQp/jqTmBe1Q7AIUUKIRmJirCZscg2JJfHDM0K9C91xOOpjrkM3bSjIyMjIyM&#10;jIyMjCdAFQCk/ZuC/7z/IDWjioq5hXSwLG8CE3DWOwtMWQAL0dpUKxRCFRAiBEFs0HzJDOOFGAtW&#10;20uAG1TVxmBnMK5pWAmrS1h1DrNL0M4ArgW2oUCF4TnwfdG6P40pkR6RRqfo6PSp7S92f1tyDUA6&#10;XQt6nUuny5e20nzdfpujJPGGy1dMFXGsWikWNlQ5zILHZCqqEPF+p/RoM2TY03V1uZFhu5yaiq93&#10;7fWaGOi1wr1QY7tPKxue3n4Rm9+CiNkvjsr7QC8dqBuO0D9OSUqo6ndtsCSBymmY6lepDKb026m4&#10;UvE/tfDHVlwkzGTjHZl8anxLxuvpNcP7R2fu2AwFM2AyvpT+eV7Muhk8sEkAXn8NNp4vbkM4FcF8&#10;PRir4Y/x4/dmOWjiaJn0HgV2Gx9+fafyHq5ZonPU40rxOEzZEr4PxBnS6/wdmXbDkc2u28vmvCHP&#10;ePkW3O8a8oz7G3B7D9atCl8UIsPe4WwhT8vfxILn4LJtIsDcw9KMdr1wzRReD6oksjZPjotzlHkx&#10;IgVgco6PG/29yljwQ2HBDfZDfwcgtnbusnEkCcoyZAou8jm+Yw7I52TxAuGf20fhsd+oT0DM7yma&#10;FYn72s2XETdguL7L+cbFQ0x+KcfRJiDG39nf/b48ieTQ5i9MnkH4MhZHJszIyMjIyMjIyMjI+F3E&#10;zwXvAADEiz/5FXf/35u79U+v78rNq829fXN1VsqFSamOOCOTZmRkZGRkPAekJlmIYAUIykbrqCXV&#10;3QdQ17clblDSbkRRoUIJaKtFNREpCyt+7w+/tnLzy+LsvK6vLirWEH3/bo27Txu5ud2YVSWuP73E&#10;zaevuL3/Qne7H7OuPkdVfwXYS9I+E9pLkJ+RHB7DOjJeA2ic3Myd8SBOj45YWGcgazbsdLfDTZv+&#10;vVkRGKIkeBTaqVLM8HNZsJ+FMTp0AGnvHSILGb1/6N5Tsxe0/cybMqPGu6H0Rp0UgKFB8FCcT8tc&#10;opxzlD+0RANjw20oA6Gtp7uO9IM5vdpim9zd/RmQai8nB4c4QUKHycWIU55ts39iTIBLy8+TeyT9&#10;a5NOgTPXRez3jHUx1ceBoYGYwjFZhoTyJfPLRZcpLi8jobeaGxwHkHGTKyJ+H5F4Qo+ZuRCrm0Fe&#10;5m2LQ2MCMCbLAPriHyLiWcxJO0WW4eNZyDIGCY7vT81Jkopv5jEoBIFjiS38PHznyTJi4wkw/v1s&#10;ZBnhdUQI3G6YI4PDowY88oV5inQMUmsfv97dvZna4LGkGO41tBXkk2K4E9ocMQYH9TysyW4obC6a&#10;FHSYD0o7m5AavOsyEA5Y3g2O0gzKtkNDx1BRcANAIbKDyC1Ihco9IPcAFKp3gNyKoDDVj6LyQECp&#10;xUeq3omwZLH6rZa6p4mi1D1IEgBF93DFUt1DlBCQqvsuL0YFACUEYEEAJlQ101qUalS1+sysrSb1&#10;Gp51vHz0Tqz2CS2kIaoQaZhDFICJEEpT9vGakEoRI0QHLJqTtRrAgNG7GRkZGRkZGRkZGRlPgqrT&#10;yVIPr7G7TysDoRAYCAOlWZ+z+QjzdwVa5MNPFFidXYvgEzZCFTFplaQkSrJWoZUkVQQKMxGrL1jt&#10;r2j1Jaw+g9kZYBvSzmh2JrQNyDWANWAS+3Jzn+1eFtvPQPFKLu3/0n0cDk0d/Tb85p7TzfX6laaM&#10;3kn1c5i9QlXD4mqFmP4k1G1MvZuKY76Mx/YOAt69U+JGqH/zyt2dQn8oD+60BwZxf8c3mnsIyUPD&#10;6xSG9SIQDu0dXbiJukiq+yMqX6eWG9z2deUHc7w0fBnyf8f6xFRfSfUfF36OPhe+5+f9yPj9R09N&#10;3mGqqrp3wsb39ZvHjluHMhVDNDMH7vOIsMfD2XZiuv/HRh8j8E+muzj7wukYmQjZ3/c31g/GJXrV&#10;dopddFImY+H9fEv3d7CWCF+J2nsI+updNwZ6ZV4Ez2FTfiZ0zmeOHKu9JglarwyX1QayPgNefNaQ&#10;Z9zfNAQa23uw2qNZRDZ2DX9Z/HjyjHDc8BBZokSH69RC5dROvCB5xOTG+INVEt9YP4v987F9+3GR&#10;+xFj0LDugyT53kSlnIqUj+EC7Rz6K6TmJd9vJkWschJSvkOztHOi0x7sk1PtPEd/XjDqQ+Rb9L67&#10;BINwqbFglrZezHc2qMzR+IuoCCz+gb9gXwYiayogXqTRnHTMRJbxfUAmzMjIyMjIyMjIyMj4nYbg&#10;+p+BawCv//hfsef99oKr7cvKPr27kMt9XV6uxEoA0LKyA5FlZGRkZGQsAkeWAQCiDZGGkMZi09+v&#10;SZYiNJH67m4F3K2qD7/tdjCxUJOyMHn56qEsC6ve/viDrsr/oavSqvOLWtcrY70T/eUvX8injy/t&#10;/tOl3D+8sO32JbcPX0i9+xJV/SX29Y9QV18K+QLgGckLkBsQhVOBx9CeHNXkHSClP0O4udmZIRtt&#10;65Mp/Ue1h4POEVP+LePjh9pczqwIjm1WPBlTTjqRRyPHlpQHTOzlp2QvUda5lP+BQSY8cQkJR4SU&#10;P8nsm5dTjgptaicjtlvbf9YZctvkwqb24+jyHBpJZkCqvRciRRga5McOlCNnSkGyzReRh2gBlhgT&#10;Yn3bl0kmbF9TY98CdbHI2NgmM2i/kPTAycHEyRgCL/zCZCpTTkxz103vldbfG3eK9j7S00SMhWhw&#10;f+Y51P8LLOb4NdW+U2QZIREP0I8ti8vPqBCReWcxJznfWcQXnOB3GCxmh5dj4lvAUO+NBUB/PSa2&#10;gBfGm1cOkGX4cUTjXFoOwuuY4+S3SpYReRZbkoZiMBCFQy+EaT8Dpurfv0e2WXt63gYkGc1fFyMD&#10;RxwCGDjwtu3ffOI198U5tjOYAcTlO4JO9F3x0C81RkEFIKT1YMVORPZo+By2IlIRQhH5CJWKACj6&#10;XgSVgGZF+U4ohKJmWfwWEFLEpJA7UpQqNbS4V6Oi0B1KfSBFUJZbqGzRfKRKR0BBkX5zmgmkYXyE&#10;mdYiCgNBEy2aMOJVHs1WLp4CPO9K2J4eHRJimJGCuhFfgbnasshGtqDGCBVRijjii1gw9f8mwmRk&#10;ZGRkZGRkZGRkfL+h3UeXUAWgiAhJighoFAgtahURtt8vhU+uQQBsv2tElJTC1DH5aQEr1neyvvyN&#10;CAlo+9knZlavYfu10NasuQLrlYCl1fUF6t0LWn0FszOQG4Gdg1wJWZJcARCQ7mjxJndOo9992nfc&#10;G/R/C3rdG4UiFLb6l0GZB3aiU9VJoUqKkXsnw9ddHAoz9Tz1/kyfiBF1cMzecgqc/m1M2NDrjHzS&#10;4tjG5Jj+1cnE94k447EYq+pbmeiqLq2T7u0l43iTNtWIjjwklH42RHSz/Rjjd1j4Dw/8PqYQqX73&#10;2MKnwp8Y/zFFmBrPJs2FTq/p6TgHisFH5DOeAMb63kSG/AEoZbdayrYwysrjxpiQJCO0V55KyPHs&#10;cMOOGxfCOQLj8jVlC+J5ii0rtSk1EV+4KTzcXBy2Y8yWnLIZDcJgoSZL+V7MTKLw7GiJr8IhWwiQ&#10;1lk+ZLWGrD8HXr5pyDMebsHbT+DuAawqZ/cYkGc8mjjjWNKLcHiZtJ8fn3wUi5JHxOccf+1wqEqi&#10;RELAaeWO2dRmQ2x9cESvHbRlbJ0xE2J2xhPbO/RdGBFoBINYOC6myFG+VwidOsKPGfrhupfQBsZR&#10;MnJUPoLfc0YdXQuhJz6ZJOoarsGaX3N9Qy3UV56K5+rLDjOO2Skft24Nk/InTa6Vge/2IjMjhkyY&#10;kZGRkZGRkZGRkZEBAPi3v/kZAOBP/vKfcLeS/Z6XH375o599+qNf/MPl9mx9aVJuAEBglL01qvq9&#10;kSsV9/dbzH5GRkZGxu8YfBKNEFIWRhMRLSlK0lrnNoPQakH1oGIivAfMahGgOS5YSJYbk9dvP/LL&#10;n3wjm6Iui/Oa9V5Yi8D2QhPBCtB3X1/xt9+8wfbTW94/vEFdvdLd/g3r+nOp95/T7HOYfQHaWxAr&#10;gooBm0ajTB7o80UMgAXK36hXSvceKa0zXMwDAmmrQcxIjKFvxcj4HhhGTsXChBETCWPslBJ7/Ii6&#10;ewoWPsEi5dwlodyF73V2rpRj2Iws+I+5/1iMPC4eIb+d7Ke8N2buA7HN2wsRpzj0pyDE3wtHldSG&#10;9lnwDPXQINWnndDT6/vWvyPhWBoafL04TsXkaT7Om3I+uZhu1wmDf9sHhuOMjOKfBbE6SZ0Qc1I6&#10;GBtGYx7NKTEYzKHeuJGKZy484ylJMbkJ7wMHht9gjnk2sowpAoRvjSzjgEyFwY+Nb+YiHEeW4caH&#10;NleuCx1BlhGeTjaIcynHg5Q8LNh/EhlB32a+APi/vfujsWYieFKgJuJ/DsTGqrD+m2u675wjXHCm&#10;JwJxRFCDYMbGG1S7tIGGDEPcONbKZh9RX7WJJClSdw9FbgBsAQgK/UhIBQWg8g4EKVJJqd801VLs&#10;WcqtEmqi96LFHWEFVqtrQu4FKLha3dRrvYepDgpjJIo2h1b0910YipiY44uA1iwEQE0TFVERkFW1&#10;Ae2sKWUXFJD4LCtCwnxyjO4qCNjcMAil/TB3MYo2u9ZM2BwDXQyE8DiBrL2/OhUwIyMjIyMjIyMj&#10;I+N3HqJovkKjnxsSfIYQNBCgSiH0FH02iIBK1qDZ4GURJbSsCNmhYENFiOazpTNYtjsS1Uxq21+o&#10;1WdWV+eoeAatN6i5hlVXsOpKzM6NdgbhBmQB0n2etlo2NCUzp94WCsSc/tbpvHvzSF/c1lL5dEVM&#10;7I1F1FSH9F/HJhjGMbNezalvfF2oSymUskfAj3OQWCxeLw+j7BGg/AA28j0WgX4yJAs/ZO9KmQ3c&#10;s1Q/6NtgGGhRvWeATsIDHX3b94PQj+1jh/rNY+I/hCmDzBHxu0ehav0QwjCPKULUfiWe0Mwx7hxo&#10;l07X3SffPI6NgcshtC0ehcCWMHocuf+cfeupmOIKAIZ2k26j51yHK6Rsq2GcbNYKqbqP+o+JV+dv&#10;AAAgAElEQVQEhWre40He4kUJhGK2CGCeuvy2IcN2IFrS8JaopzFhNMpzWW8g6zPgxWcNYcb9LXh/&#10;A27vQTM0Da4jsoxJAo1DpBepoTpcJMWYvU7B7IQRXtQYFmVEPuZXiRe45xw4sHn7FCxUZi8BROeK&#10;1PQRq4hofCcg1dYz+dGk08UBY+WCbbGEf4zDyJnD3QeSbdUN4Au184JLlfghU0OfhUE+XH/ufFkW&#10;QrIqZ5izptp4tN4Nw/kZ869n7Mszy3VsXTJYix7lKBn7/sj4PiETZmRkZGRkZGRkZGRkDPDPf/un&#10;zcXPibcff2Efrr64Pt9+vN7SLi42elmv9IL1VqTYUPYNeYYjzXBxZPKMjIyMjIzvCmgxrfEK0Fa1&#10;r2X7tyfWqOtdiU+70opazH+tLogVgHvAyvN98b/+p1/Wm7NflKuzqjq/qFmA8vHdRq7v1vX2YS27&#10;u41sdyvefHirD/dv7GH3lVS7L7CvvoDVr2n1a6G9InkFw0uA58cqgEXE2JJreK4FTnXrLIvhW2jO&#10;0mo1w70uf2iD63S9CcPkHJbrqc2IsxinQ2eTQIE/VYTo/dCqO1P5u+jnNcyHm43Hm+FlYA8JbR2p&#10;jcwurtkQK/Msxp72b0yGw03vQNyOl2ISn3PD+4KGXCDdjr4cAAk5COJIxT0LFq6HBqkGb/8OxiQM&#10;rzsHrkcNGk9DeArGcPPwfMmMBv3gqWcUpnBsIJZjxpmZsTQhRMpBp/srA5EZjRvhuPMo79knIlYP&#10;i5DNHB4L3JhyHOfIgsQY0cwnjOyLEyOEa4bIWmLKyWPwemwNMvPaJETgHDJFluGn/b0iy+gyLeNn&#10;z0aW4TuYhL8DOUmJAMJnMWeOyRcel3HPHyh0mpwS6SZZCa/p3WPw3EWn7ceLhOsUF/KojPsOsW6u&#10;F6kdaSFVbtqgtYhet+WpqHothEL1noV8gqGE6B1L+SiGkqVeoyhuSCjK4oOsynsalaKVqBoAsEAF&#10;UaIGtJAdAJgUZKF7NxyqURv3VFMza4gsKKqg1s2hwGWxr88gddMGPrqP1hpTqNvKMoqokB15hYDQ&#10;wpoTlQ8wTwgJqjSfoi0JxhE4NlxGRkZGRkZGRkZGRsZ3AqJQxrTokaAtIYbTjrHTirEAALO9aPcR&#10;7MgNm3drAFqs76XknVBMVKz5DDahoSCrEkShpBJUqXcvWFcXUldXtPqc5AawM9R2QdTnINcgV56C&#10;s/vfJUyg2VTZmInYfn9PagkaVUnCOBKqpxh5djJSerDHJBDTWMyvXxvZWHxd6RNTOEbnOhU+vIeW&#10;NGOw0fO5dLXfAuL7euMbVwEE9YJkox3c+y8AyED32eqonkH/SIxlYfjXqfimOm8oYKF+cQou7CmD&#10;QyqcH+eig088qmOi72w1Lqzf7gvo88OMjXTdYfpHxPFESKvTHhE/HBt9YJsAMI4nfOWxhBzfEgZF&#10;cPOC65fRcUmG9oxTxo5YHGF8E3U/ZbuZsg1H/Q/COeppJYrj+06G8QQ4G420BDk+gUZDitGG25xD&#10;NhfAyzfgfgfeXYMPtw15Rl07mwmk/ecwIs/w7d4x0otAzofTRnRS7t+bo+kWIhVI+UIQvr2zrYZA&#10;xlPj1yzjVqqss/SFsAHdtT/feG2a2pQ/eH+GRg7LO+PaanzAzHFyNOUnM8s6OyXPc5Q71Sd9H5mO&#10;eQ5B+052+NMwbxc+Ps1Esz/7OmPOb4ZDbRz7gASevy/7908o9+RatAkQiGo4bn0bwpcxNzJhRkZG&#10;RkZGRkZGRkZGHD8XvGsvf/KX/4RVIXdVrXdlcbkpsb/as7oojeVus7KQLMORaHxLOc/IyMjIyHg0&#10;aOL2+4goibIkUABW9fOZsvVeKwmrpNrWa9xcoypEaO2OLqqJklqsKrl8u5dXhdU/+cPfmK6oZ0Wt&#10;69L260uTmpT/+B8v9cOnK2xvzu1+eyW7hyvb7l7JfvtW9vsvzaqvpLY3qOsvQF4BXIM8B3BGUgEq&#10;nGNNi7HeXigi7Ex0/cazVkPc2Gya8x3aZzEPmhF79ImIkWTMarxOKegTVvdR8EMOOKdmL1HemY14&#10;odHtEON5f+jDwsu4FGGIuz4Vk6dQeDKQFJGEMcjFPZfhZ7Bx05OJGeUgmnTnuhuvJt/OlyJOmc0S&#10;+Az1MLRqSnDtGwDRt78LN3Jem4jj5GwG5R5vKp4Fh4lU0s4b/mlrwzi0f3dOx9qpOgHmqxcCozYc&#10;OHRg3MxRMZgYO7qXZkKsnyzoaBs6TscIeCaXDk0kI9lxcfvz0+xzUDjHxOptVqQml2DMCB0uUjI1&#10;ej8R38xFOI4sA14Yr+2fQJbRE/QsuA4JneRixETPTpYRtimG9/wgU8FHc1gkrui9IGOkQIReLONl&#10;Y+9Jj2aDxXB0HLzQnno7SqmvY0k68g3DNbdFtgAUgh0gezTsDjuK7AVQavFBBPeAFZTygxTyAGiJ&#10;svgtCtnRUNh6/RtV7EgRKeXeCIqIoSjuAECUVhfr5rqQmqvVXVsUUTM1AZUQmmlzPLAIWjIIUnq2&#10;CTER96Fmpo6Iy2ibpjA1ihrnkapxE6p7tZtRTJUKc21wECZK7cg1GoIL0FEucnjEHyFAcUy0GRkZ&#10;GRkZGRkZGRkZGRE4DcnwS1YIUWdyoPtOBpoP2obBsVYQUEjZ8CA2ZIgEqaKEoOo+t8vyTqAESS2U&#10;RqFYrbD6jHW1AW0tsJI1V6j2L8D9C9Z2Bdq50M5AWwG2Jlg23Iy9wWSkOehpK9tCyVDp0OiPGtui&#10;+/ZM6TFmQagPC+8dG4efOUaenYg22thewaeal446ADfIQ3Ivqjg15IIb+kaRevq2b2Ejs98WQ9V9&#10;01gp4pCYyv/R3Pqd7tEP+Dx1EDNXjPMf6wcpPTSCcEfl4kD8x77vK8/99J8Q/7HJx2xCYfJTGJCc&#10;B/mcZcNlbLD1B5xUAp7dq1PzxsbG0zKYJKQ5giw7Zkdw6E8GH9swBkX4riIUWQ/OPjZ5KMEpY0dI&#10;vB/Lw0TdH2q7mK2nfROAjMef7j3M22ahXTkkCvHL/0Mk1xCM20laSjdHniECWZ9Bzs4BM3D3AN7f&#10;NgQau4eGPEPb1YJHntETZ0hgwzycp2HfTHSEOYRhQfKIsG8O7N0HqiTs26l+Ngtm97MZRI5BY6Z8&#10;IgZtGVt3n4gFCFEOofNlSIyTPpnCIqR0scMgZmvnYJEzWAQj3c6jd/3fc5QZcbGZKfoYmUJsrgtJ&#10;o0Lflv7zeIa2Dv3lukyc2taxtajXxkd9cC7Ql8P4ZpTrKaK1x2HuMmc8FzJhRkZGRkZGRkZGRkbG&#10;Qfzqb/8UAPDTv/pXKO+3xUq3P3p98/EXv3pxWQkuC92vgTOo1R15hiPNyOQZGRkZGRnfW/hkGZH7&#10;UpPQAiAoRUOi0VnArBKTWrFHgW0tAFB/FKkBlGzer1frmi/eXMtnX3zkWms5O68VAGoIsIeYSLmv&#10;FLpi/e7XL3DzzSvc3LzG/uG17PavrK5eSb1/g6r+DFX9BrA3ZvZazT4HsAaoAIX03V3GBxJDhdJk&#10;bWikdJa97n7/X6cSbzfV4SnmiAUJIyYShWelGvrXdH+nnEHmsLoEZZx5c2ZohAk3JndmrsC5y90L&#10;jXipkxJOQqrMs21+D+UqNPZg6EsVykDYzuH7S2LmPpBqx6l9/f1BAelTYhbHYgQ6fpyBg4z7LYER&#10;eNJBbGHPq5nJQ8ZkBTJ4BsQcmgKjv+doE8axGNHB4HSjeevk0V6vROPNPho3YnGH8cyE1Pg5O9lM&#10;m1wgN8eQZQze7+4fIstY2Bk7Rsrj7s+XIMZOA5FxJJSdRLD+YThxTY1LpxfhOLIMNza0uXLd5wSy&#10;jEWJMoBxu4fy8Gzr0FSbetddxXZB2yU8hc2RrsO+1stLG3G3uosFSmewKb+i2TTjfQxMFOcIUKRq&#10;L2sUxYc2pzULfd9+YuxRyDegFhTsocU3Iiyg8kBd3UCoUN2y1Gs1qBV6J2V5TxGVsryzsrxr+f+i&#10;g21HQgGgYUdsYGYKNh8zhGkXAlQAYG2FVttXflxFU0Og6SgtERvc69bOA2KKfkIwgB1xRYqrogBg&#10;JLQ5s9hMqXpczevowy8jIyMjIyMjIyMjIyPjuTE0Rejg2fAXaDCoKK0lZnR/O3ULRYC6UcfVzabH&#10;xqShtaw2N813sVK8o8AF1n8bVtUF691VUddntPoc4ApWXcKqF6zrCyHPATsjWPTkHr4GotOzEQIK&#10;ZPLLs1G9nmBHHEGCv+H1MQg/5+fXsYXq4FBv+piUUja9Y1TOo3RdHF7MsQ19i5FiA4vor5+CXiIn&#10;iEM6wuC0He0g6GsEnS70yHdPREpPP/g90jP7dRFm9Cl66an4j303hETCHIg/VNsfg1QxH9WBg3zN&#10;Lv9J41ST7og0oM3LyPYQ4vT8HdwcnkoiUucxO8IphBzfNkZuB048urHGEz7BeBw9KfFUH2nSiBGU&#10;+PbhyahHbTK0I4WPo+4XCfvU0U2a6l+p+vuhkWUEEN8s0f5mawsj6DjaIJtzyOYCePUW3N615Bk3&#10;DXmG1QAEojqIz1k/RjXoD3uPHfqfslAaxREkNuO4e8hfaiDjXrkHU1Bkg/4sy9DUJvuT4U+ekcaM&#10;LZAGHX7OvESwSJmHGPk2JIgFQjKF0fM51teLtfMBhJ+DXdLPtKgNMcdX5aAf9oVyc06KGCXWtrN+&#10;P0Xbdaa149SHpN+ubnHyHH35sZ8Hj4o6MWYfJbapjH1LMp/xJGTCjIyMjIyMjIyMjIyMo/Fvf/Mz&#10;AMCf//zv8PF6XdXfXHz8n//nH3/6z3/9Xy+uP9xfcbM+Y70VKTaUvdEnz3BxZPKMjIyMjIwfJBy5&#10;xmoF1CQKEVgF0bJTZ4s22lTTC7INb/WuRF0BW6D++Kl3T1CyBEBrtN7F2fm+Pv+Dr/X3Nr+qN2e1&#10;alnj6rzS3X2p19eranu/lvv71areruqtrfT+5or3t2/wcPulVPs3rOrPpLY3qKvXAF+AvAJ4hdpe&#10;AHxBskgqdTlUBEuzSY9sjinu3eF67f/kXB8xFPRW/9lY7mMOPO11Sn/tOUcN8RjHnyOQKuOMhtpo&#10;9G29p8jfey6JuCFnVgNPijBkjjpIeQ/691JNOjBin+IBdwRSp5ssRJzi328cVIL7ElbP9Ab5WWVh&#10;wXo46NDXFdwFC58B4zafeUwAputiMedRGben54jkb4zv/kooG7qMbADLjxVA3+cPs8cMm92fVsIx&#10;5xjSjbkQystCzsbHtG1YhWHxY06Kz0aW8az9qkscY2EBRvKEINhgeIk5H0UDzprtY8ky/LS/02QZ&#10;XSaDOeax/SZe3V1j9LOrxM4MdJkIXgvnJ/fQzT/OO6cLwvaHugthOHC50N1xcdPlikIAkQcABUVu&#10;IbIFWUDlFqJbkALVGwj2AogVxUdBEx6FvocUWxEoi+I9S9kBANebb1hoBQCqugcAipKqe2sKYlqs&#10;9qAJRMmi2AMAzIRgAVGqmdJM6+ZlMUdwQapW9aYjnnAVKYNK9VCnSt38HXhyAyZi0pwB3Nc10Qv4&#10;VE2KkrSGyENFHPFFGOpgRBkZGRkZGRkZGRkZGRm/E1AoQIh6VBrNd7OnPqNjeSQMQgXFQCFZNN+r&#10;da9VCHaISFE+SLG6hwhFxFSENFPSVkJTIQuSinp3hWr/ElZdiNm5sT4X2gWsPgd5BtoGvbZoXJBW&#10;ayEAW7KMafQH9D7DN7LT2sQ0OPNkIVQV99oidOqLY1Jx6oeYTe+gylnSqosmzk6cgjRn1tOFurcF&#10;9diT2fDqcVinY/20f4K4X8nRzd0TIFremkDcevXvcnUQmi0Gz3wzRtf1YkjpoB/TT+Ja0sPxpIwy&#10;YZ6OiD8V5JjkHZ6qlu/k3s/HnG2esB+khDTGThCNb548hjaAp7yXsiM8mZDjO4BJ4giiH3v8jbxz&#10;jRfhJuuBncTlZ7g5uLt3oFJ7gvXxQSzi958I+vlubKM+mjQjZRNM2QbnHIMjdfdoso+F4cgupK0P&#10;ttckQbM+3Nkl5OwKePV5Q5hxd92QZ+wfGrINEUAa8gy/aN3IEfrjAMPrwRAemZxPtanH1hvPhYSM&#10;90WLj4Wz2EgPkOGcGHn60dQ0HF1rh89OQKp9Zyhz6lApf20Xt52P19Z+nCfjOeW5SxMTzRiuKcS7&#10;XiAP4fUpUbr26sbtsR9DDP64PvvBY8DEPD1H3FOT8MGXER/Uv38YjLn+vNMVKVYh866RM54HmTAj&#10;IyMjIyMjIyMjI+PR+Puf/0V7RXz1Z1/zt/9ydXv5U95SLje6txe1Vue1rgopyEyWkZGRkZGRMYQj&#10;ywAAKNmeUwwtS3PPRMnKRKDgqn1HTVbY36/0pj36+etKoCUpZKEF6/J8X69f7OSSRPmjd0VZ/Pdq&#10;VZqwNFmvUBRlXddVob/59ys83J/x9v6c+/tL7h8usN9d6G73FvX+Nav9W1T2Gaz+HGafkXwh5BrA&#10;Gcg1yTMAArY+eYf247lDm5swjXMcWw8VAlR3zFVnvGxOzu69eR5pGU0pquURziyHHHCeiJihvsve&#10;6cukGMlBF71zefKcLnz4G5pDkgQXw+kZnHCEm4ss4xAjSOjgNGra4P0Ba/pcThOJss7oGDfVjsfs&#10;6z9EvHIypmRhVgdB8f7G3DY4Dk4/D8c65Z2AZ6qLQyQoTXrBO+GJTRHn0TD+2bCgk0OfBoM+jqBD&#10;IC4C3fvuftCpxgnNk18g7fDVJTW/zPgYygE8xy/vvciYEsbpy92zkGWEmN0ROXQQ8MeL4L4/LIWv&#10;dPUVji8LjT9BEY4jyxi2+3eaLCN1cuXg90BGBpNDu32BblpgH2aQSh++i8cfVbyb3UrMe3WERGXQ&#10;E6c+CEVqABUAgcgWzTGz7roCUFDlg4jeAlxR9YNocUPYSrR8T9VbIVe2Kj5IWdzSUIrIPctip6Ra&#10;Wd5DdE+aYrW6R1Hu1Ki2Xt3LSirUAEUU1pxWSzF1HwdKCNqTcGmijqiiNjb7fqzJdQGAFMV+d+YK&#10;Be4vxhU4HGFF+sHPVE3JprlECZqI25HCSIcvlKhNoDp61Ha35qsFaAgvMjIyMjIyMjIyMjIyMjK+&#10;axCBtnoG/+vWCAMo7tPboSXZUBMKrNdANVEpRdQMqCGAFqs7bORrNJT5LEVoVbWGVWewei2s12a2&#10;Vtu/RFW9oFVXoDkyjTXIFcCCpAz17W16TbZd8nSqRnQ6FjQkobIUE3FoG5hZ39bpxtiRUwyvj0fM&#10;ltNl+Yh8NBv6ev3tgPQ4ou+fVWebsnk8M2lGaALostK2R/rkYRnV/WMs1l3dSqtj7R4sX/bQVDFV&#10;B52OdNAHYvrpp/aRqfhTcabSiYU/EP/IID6R7KGsPaUKYirgWUe2wG7QXQY2JEEgFPDaPpXx0zKZ&#10;3Bie2IQa2ihCjOxVCUKOZyHoPgUyNi069JvqwzF/xvLEiCQwrvuBbeiI+nRkGd21J5r+nBIrd0iW&#10;EdqpjmrTVB2FJBkLILZp/tnI4p8CR3bh07+31rCOPEMEcnYBObsEXlUdeYbd3wD7bUueoS0Rh7Tz&#10;Scs8HhtawnE1NTHNQTKyIHnEJJFCIONuPTgkw/HiegwhzMGMDfvzvGsNv0H9a69BY34S0XLNuOZO&#10;tfNMfndehG2uvfXygblqyMs/48EhS/rPjJjhnI090s6CoA+n1hMztPVCUUs7GR9F6OXmscBv6nkw&#10;ZzqJyoy1cWqtNsIcbRxfl8w1hkXJrIB0Obs+EKyxM753yIQZGRkZGRkZGRkZGRknQPD1PzZXP/2r&#10;f4VUD9vVObY/+ey2/MWvXlyWKK92KisAUKvNJ8/IyMjIyMjIGGJApIEVmj1uAE2kUrJR5BXOhg5d&#10;rUjrtcOF1ArWzV60vQhRQVvPK1oltdvzV2ysunhxLy9f36psvi7KwupNUdNEyrrqHeUcecf2fl19&#10;+vUrXN++kt3uSrYPb2DVGXf1G7K6EqveoLbXMLui8Y3QLkF70xSCCnYm8aY8dKYD6QyvHUQMItbp&#10;ntFdpDTQgwMpmlO2xe1XlJECe+SYhUB/n1Lmz2S0iynzZzTMx4xsvXNbwkbp2bxSRrrZDPlTjnGz&#10;xE8kDTgDIw/Gzdl7qsXfn+sEkKnN7nMZfBIG196AG3+vJ04/gljhVDyLk2To1RaMB91lxCHjYJef&#10;1ZttiIUcRofG+D7ObkQOHMtGjkkRh4ZFZAMYljs8BWi2NDAs0zFerxExisd9IJ4n53lCLhZ0sk2P&#10;Bf2YMuU4fIjMaf4MR8bZ8P4iiI03wf0Dw1KbUfQyE4sPmE2mvCSPI8tw40KbC9fuz0uW4TzueKAr&#10;tsf8uEFOhv2jux6lzz5KAcnC3ZTEC8dn3KUrRLNiFwA1VN+jkUyK6HsBKihA1Q9QqUAIy+KDim6N&#10;VJTFJwp2QlEUq2sodhARroprlWJLoWK9uUZZbmmmIkUv9cLumqIEgIomItrdN6EqIQaAZgpa04VN&#10;lEathdT99hL7oEIoIhLvYNKm1VwP+0L/wIUxUNWUJtDiqLpVoKXeaGsSBaAGSJFypIqTZWRkZGRk&#10;ZGRkZGRkZGRkfM+h4mxjQPjla2y+xEUUpFFFYKAQBjqFLwCC6myFzW8AAkLLBylX94BYQ8DRGvCE&#10;AihAK1BtL1ntL0E7I6uN1HYO275CzSuwPid5RrJ07/YWi1Z31GzitJYsI4l201LH6/u4WgqVdIw8&#10;OxFO/UE/nSZ+R9QwlUrMptc9e4S56klkEXNgSkfbZWIhG0uAkfkn0GE39RkQhyT0+seq+wd2uk7M&#10;3KnkXoYW0Om3/TVt6mTwG8C4H/gZP3TvGKS0uAd7gffulFFmIv5Q1X6ou8d+nzIsuPdDtf9sCCIb&#10;k0R7GYn9TNXv6XLp+lVoe+iyPZLPoT3Bt0/EbAmLbj5fGBJWdSgT0v03m4tCh1CF345LgqEtp8/r&#10;4Qx01rCAvEQaG0trqknPSVNtf2weurKFdmXfD2PqnRMQ24j7vZDFbi3S5hnNOowkQKKzJqlCzi8h&#10;51eQugIebmH3t+D9NVjtuzoUkYHpjfTqYCTjE5PzDOWKtvfsRAqx9UNKxpuwvj32qI3630kEE2Oq&#10;3bpF00Jr7tD+H16fgEO+LymyjEUOCTkGc6wlU/LYORNOfZjEJrGZvqniNt55ok5NxoeWnQhl5EDg&#10;J2XOzWEuQwsi1saDIqUWzHM1RKJ8c/TlxFgbJb0Z+Xel6n2mcmcsjkyYkZGRkZGRkZGRkZExC/7t&#10;b34GAPjzn/8dPl6vK7y7+Pjf/ssff/rPf/1fL64/3F9xsz5jLSIFGRJnON991s9kEc3IyMjIyPgB&#10;wCfLGEFJoIDWNBYiUqyb++07ZVUr97sCuF/V7T1Bu3NPA220FMTrLz7I57//jZSlqZzV9cqsvHxV&#10;1Q93hdzfrvXubmXcFXK/XVu1L8zqsri7fm0Pu5f6cPfGrHohu+otUV9JXX8O8hzGK4CXJC/Q/zt7&#10;jHLZmddabzy2p2xDBprzftd1F7P31LfRNkZKPtHB7kjEiBLmjD7Y2OxwPJdExOFkTsNezEg5C+M9&#10;EPGs8QqOoWj5tlmHSUaRuZwklzPQA31bHdrgHm5uT70fi3s2LEgaMrRidiPF8FnX3m3avjxIKo6l&#10;DJ0xz4n5HCXDtgvlInUKEzB0QpqSrdnHiCXlgxgPiiNjvkyLQO/9lY5nCbIMHwuexpcaS7zEo0Uf&#10;5m8Yz1T882U8UQ+Lnlo4JSje/TAYMJSnwbiDw/HNmP1jyTL8dAOyjCYWaWNxxR2QZXgyA0e6IYFk&#10;dAWf/t0vXTsWhoY0bQAZ/H3quqtZPu4ACFUeIHIPQiGypcqt0BSqFVQ/iZlSiopafNO+aizL9yJS&#10;GUApV9+wkEooxrOzbyAkREnVfRueprp3xBHUYu8IKGRVVnuRGiaiZgqFsAbE6hLuaFIzrdXaa1Hd&#10;12ciJMZ106IG0Pg6oq7hzp2Vot9OIwDEQCpErK1AigBitZAFRVAAMBKFCCnOn/LRQtq9p0XzKXMk&#10;WUZGRkZGRkZGRkZGRkZGRsbjoSKgo6eIQUA0RBpQCA0UCLXdPFmAELbbKhvtTXsiebG5ltX5J0Cs&#10;EDHQhKxXpBUCFMJasd++QFW9hFWXMLsk7YxWXYrZOWgbgoXLRCRfkFZ75dnyRkqfRjfVkK72b3qR&#10;RHcnz6l3C/Xu0t5rVCtyQE+ZUjs/1lwVsw0O42k3tPubPefQ2U7p4hYkf46nNzYJOPQ6ynFepdWb&#10;Nu11fHIj3bqnLOvt1MvVgZCduhDo85+SgyZPU8rrkfHsCXhMf3vs/SPif2x3jz07ZXhImRdnGXK8&#10;yEemioQNaRBuZKSYK2NN7qY2Kvpp0NkNYn1RotmZ3NA8sxlldgQyMSQif/qYf1za4/E5TOKxxOcD&#10;Fwvx3m0atk3DJ1YPx6J4/CEhexKHbINtvkakTbP5qBx4/l2WRQ+O2MSRO3Xzh0eeIarA5SsUly/B&#10;6gvw4Ra8uwYf7sB6i2ah5sgz+oKP1xapgRHz1dlCRApA2v4ddTXw5D1JkjF3mWf3Q/MnFz/uQeGG&#10;A9lgfknFeSIWOyTjABLi689XMRmZzS8iJtsny3hbqE5gJRTeUdDmOrZ+mLFdwuhmjD61jjg07021&#10;46LfUXN9O6Q+CFL57uR6Yhw4pcyuvAuM2akxt++rkY+kPhTm/R7KeG5kwoyMjIyMjIyMjIyMjFnx&#10;9z//i/aK+OrPvuZv/+Xq9vKnvKVcbnT/8UWtdl7rqkAN+IdcOjINd/2tZD4jIyMjI+OHDBOBko40&#10;Q6RoVN4F6N8fQEkYpNhZwe1NSROpi3cCANWv/0NESUpJ04JSF8TZy4dCSWpBfvl777QsTbRkSVq9&#10;KkyKFXV9aXL7aW0ff3uBh+sz3O3OaLszbLdnqPbnrPbn3O6+AKsz2e+/BLlBVf0Ixg1Yf0lgDeOZ&#10;CFYkNwAKkCsAArI51EpaA05ooGzv9CUV37zD9t1WNe5Z9V1gOJ15sykU7dnmrUfhtBUgpdBfaEN8&#10;F70z2gaPxlwS8Q31fhynZTAov2/kmdOoM+U9mGqlQ4aQuTxRQqeMBTa7TxnmAInbeSE39e8AACAA&#10;SURBVNDLQfj+kBRhJizcF9rIguvAeNfloXXU6WQlZvSKCsxM2Qz6xNz9wkU9MPYOnVNiCE/yGRv0&#10;x3IyCw71hzllJGbcd7/DMQMYi1QTOHD4COOZL7t9vBzLyoJkGSF88p1Y0cfDrnTv+e+H92dDaERf&#10;kFSkTQhpzwxvDOHwZ/h4+I4fb0wI5y0DpVnUoN3d0JJlNF2/baHWcbxdJ3XtTGrzuGPJQDeqdu9J&#10;Q67g1hrdFoWJUkyvpfxgXkiK7PpHsgVQgxCo7NA8KyG4hRbvQZZQfUCh3wCiEOxZlt+gGfaMq/Kd&#10;qFYkVcrinqJ7EIKi2LIodgCVqnusV/cNg11Rc7O+besDWrtDVgGYqLUkFqxM2qkY4jZ+1ACEfXiP&#10;aKKoqk1Xpt1e4vQR/V0RsqGOayIyVVOy3YGRQNv+tYgU4nYAjJMQgCjC21l3l5GRkZGRkZGRkZGR&#10;kZHxw4Y67dRAYUCwUfKQ6NV9StAEsIJmoKc3UJAihQlYQxQ8W9+B8h8NaahQWavV1TnMNsJqDdYr&#10;VvtL1PvXqOsrsr4E7QzkGuSKMEWnGQp01a32SQD6PPpAu/WzUXrDUyRirN871SbklKPpTb4xFYz/&#10;NuYyVyXU100eertQdLPYUzd8pWxh7revqnom4oxDxCGO0KTb0O3shp4S91iVf7TOGoHsiVKW2uDZ&#10;bXAmep3ttND03eFQnk5pJxf/Mf3Nz3PKSPPI+Ke6O4ZBo1k5lPwhhOkdbpZHoh+pkwdXJORyaJOY&#10;HzGS/o4AQYbhejIFwWMIG2IHAhxD8vBtY+TK4OBle3ayjEEGGlnpCH0ae06Qx8P1OJ6zvMJIYBd0&#10;5jKGMfTtnSTHmKqL1EEMhw4i6OJ++lwU2tS/j7IYRbdO6evLEUCBjSFKigJy9Rq4eg3uty15xidw&#10;ewfWFYCWNMORZxDDeTbVCeYQ/AU3nCeJeoDpOQYTa6455GTRTfapQnlrpiSxTVgpc06CiQqfocxj&#10;Pyn3v+fnED18It3Os4wFqXaeYz2d8nsBIs0Y9t1YG3+/EK5RRusQ9uFcU/byMONBMVOkgyfHnWhj&#10;N+4m23iqTReU61OjDfriiIjrECFXENvMC/iMhZEJMzIyMjIyMjIyMjIyFoLg639srn76V/8KqR62&#10;q3Nsf/LZbfmLX724LLW82spuDQDKlfnkGQAgBZmJMzIyMjIyMp4JMbIM/76SYgWwFkitxkJEQbLo&#10;32uuayEBrXfgvvFEYwWgqLpwdW0KKShFYXpxdS/nxW1VbkxLmpRnJlqS1oR3f2EitL2IrsjbD2f4&#10;9OE1dttzub97abS17h7eWM016v1rVHYOq14LuEFdf0GglNregjwj7XMAQrBsdNn9WRd9oenvVezg&#10;3HIgQojU7XUsWBwtT0lzWpOzAQu8E64WWffQU9hPOdeFm5i753NlK7Wsm2u5lzJk+IYdv7V9W4bz&#10;5Ajj8xlFlsRCm92HRlwO7FlTTpYxOZj9tIOUw9asy//QoS5lxPOedV49YZgwjhnzeYwDzynR+0Z7&#10;6LivM+5MBgyNvd09T7bC+GdHynHpFDhPrEMEO34zO/frkRgFhtSljnwK+01ItDIzpkguYuQ76SoM&#10;TtIbxTPjHAPE6+lZyTJi442MfnZBR/fDG81CpamylqwikqLv0jflqpCGgK2vj1DYnOIGgFB4o4I/&#10;GvhtPh1zO454rghdJkXqrkgiD1D5CEIhqKD6HoQBUBTyCUVxB7MCqrfU8kZJqVUqlPqxSUeI9eaD&#10;kEaBYLW+RlFsSSrL1a2cre9oDYlFt3lDtO/JHicU2zDuhplps9kDaKbShtxCRZRWKURJ1oXeP7yO&#10;1YElyCqY/OG/63twCPuNJwUgNUGIkmKiVJdHD7F7YxToToB1PzMyMjIyMjIyMjIyMjIyMjImoGhU&#10;R6IGUAE1ADZU9RkJUQqtVWyZ0OmXWvJ7oYmjryi0qKjlDtgQAoqjEaUJoAD3K1bVFer9Ba06B+tz&#10;1vsX0hBqXJF2LmRJhkfkuj9CgZgz9KHf8oTub6MrFznZOBTYVzoCA2era65jGmRffd2/H+hen4AU&#10;WURqA2Co250di+lsU+ml665v6XYjsDMXifcyHqfyj+rEUzaOOeuhE+22HY+UnXjREvrup2cOQ0Vo&#10;LM5UGsekeyD+Y/pOqpinNo97/9B+wycjtEsFdpFQ9kblnD1DXlLd2Dq2Qx4hWoc2kYdxpgg5JuHl&#10;r0vzGfwDRiQZKZPlIon3ctEX09n/jq/D0Zwl/ZyXattxmcYHfjyKBOUxhzCM+sKJcxFbG+oEQVZ3&#10;/5mmu9nhiDO8OnLEGQPyjHINebEBXnwG7h7A+1vY/TW4vQWstUFJ46fQD8sxryyctgTr4pi5rf2o&#10;PDv3IEk33/t9uHkA92c0vYSbt0/J3oJlHlungeEcm0pjRn+JQ9ka3D89zRQxSn9gVbzf+wQLsbX1&#10;6RlbsJ1jExNwZDOmGmMGGQiXozMiJOjqQCTby7Xv7KSDXaZcv2L8+hSkyDI6JkVvATKS7wPjwClY&#10;ikzwEMIiDTxGvq8Td4ZDJszIyMjIyMjIyMjIyFgc//Y3PwMA/PnP/w4fr9cV3l18/G//5Y8/ffXX&#10;//Xi4sP9FUs5Z7kTqdaUgnTkGT6JRibPyMjIyMjI+G7BJ8sYo4Roq0peA0DRzO01ybUYreGbsMoU&#10;ZCFVBQIw+zSIU7Qc7SeUojD5/Mt3IgVr1brQFXW9qYsCtNVZZXVV6O3tylCp3D6sIbXqdruyal8U&#10;9X5V720ld++/ZG2l7B6+BLDCbv8GZuew+jOYXZFYCe1Fe1rVSwBCs8+aTPAcYPFU5bg0Jyg4bz3r&#10;z1qHvxk15kIQtxd3D4NNyXR7Xhuvu0lC/9GtgGhhLkNAjBhgDsNOVwmBJ4mPlMPNwOYXqag5N70f&#10;e7rJE5FqK7fBPSxaaKwP319kU/vUSS6zwW8zid8X9j87w1fofJESmJn7Q4gZ6yRFWOCeNelhYMwP&#10;nTLGcej8cuHwHGQHqaPkur8ydtLzjaPheDNFujEXUk5dC/SfwyQXkiw64Fdh3BHET2NWLEqM0aSA&#10;nuDK1YQ3hfiCEow/oSyFr3fZ7WrRj8P3Fiv6lwEypLjpZ76n1oAjt5A+ki0abzijyKe21dUKvVGR&#10;LUkFpGKh110chX4DwQ6UUrS8NZUPFBSCYo9N8Q0gJKGyWr23VXmvJmoFapVi7zh9qLp3JBDUopJC&#10;alDECqlFi8ra3QVk1dE7aM3C3AFXtRWUhixCjcpdddYEihNIdPVYRx4GBBJNwo3fTPNyE6cVUncb&#10;OMZv+D+bLtDtlDiG1MJl9BFhMzIyMjIyMjIyMjIyMjIyMr5FiAKORGOk0DA0BK4kRBp9szWaxqJ9&#10;3rzSqd9qQAqTVfkB6/NvVMQMpJqVApY0KwlRqR6ubL99JVZdGasLGC9g1SVo5yA3hKf4HmQWAIQi&#10;4jgkIkYmp3o8VgHsoonF1CbbEmcMDIETe5SerHaezAO6PIQbvp6sx52yhcU28D8ncQbGpoEBccjA&#10;POBvoDuu6qfsdOLKHdv8NmcdDOTEKexdOvHyt78iEYTGkjky5v+deh6GPZT+gfjdrVjxwms//JzF&#10;n8r2SXHH7FPjtl8s/YPZiyfu2yP9Dav+ptVDY9Dg9PcUIccR+Ruk+RTSjafAE9MuKS+95Y5bQT8G&#10;t/JBNHPSIMgBshJges4iW4ONJ3z9WOin0zwJ275PY6I9HkukP/MBDeGG+ZD8YCCfS3e0Z4I48q+W&#10;NKMnz7CuXWV1BtmcQ1+8AfcP4N0n2P0NsH0AawNUANEurqYvtHIY3aT9pIzO19aHkgrs4VNrLueX&#10;8ShSmKMzEllbPBdi0zqA4QIqNf/PgAXWVq5d+7YN2zket0+WsQgWbdtE+/gTUngATXMTGMnuXAuo&#10;eJaSyT426qk1Ctzaue2rXv9tkvff7etuEWKU2RC0cehb+a2R3zzzmAVMFyk6drnrjO8LMmFGRkZG&#10;RkZGRkZGRsaz4e9//hftFXH5Z19z/y9Xt/wDu714t1p/enl/tdnsLythCQDKVXfEJWsRR56RiTMy&#10;MjIyMjJ+CCibA7lNvP2mFXS17sg0GgQGcS1Iq4VbK2l7ASqwELGPbWirRbRgc5p3CRSFCQuTi7P7&#10;AleQojAFUJX/y6/USClLg65EVqVJTVar0mS9Mr3+sOHNx3N5qFa8u7mkmujd7UuIkrvtpVT1ilZd&#10;cr97K8YS9e4rUBX1/i3JczFewOq3TaZ4zsbsuwG5ZqPod2djFb2jWG8+ORrSm+Ea03HvBUMRqovZ&#10;BWqvWt3+0E7j7HYDtf+MLPfHnuzxFKQM5ylHlpFtbsrwPpeD2sJ1gKExfmiETW9w9+2ZKYKU2QlT&#10;liZEiDrUefcbbwsMPeP89FNeccDs8hAlkcFsdSGjcgTPfYOuMOqcMZQLSdw/EYccN+Z0FA3zO2aO&#10;GYvQKD8THmBze7BN9Rtg1jFkiigpRZYxgsTjWfQ0wtg4Mhhf0HhYtYQXkRFhFOMwiPvV5V2GgaSb&#10;bAhpZuAgkiBmiT2KlsuH19ZNkWTnPdsCqNo4jar3bRwK1Q8QuQWhEBiK4jcQGIhCCr2lrt6LWAER&#10;42rzWwIVhaqqO2ixBSAmYlIWtx2JxWpzX5e6UzO1oqzlfH3nsmJ7iCOmoIkqTM1AVQiMHZuEsRZQ&#10;xNqAtRMOAwoRKQDUolSrS1ayBgChSVuKUW+mKPu64UA8RWkghKYQIclEx/HuduHcvbq9p84bEMPD&#10;rwgZk2VkZGRkZGRkZGRkZGRkZGRkZBwGqdBWz0KgIcTo9C4KoTUa7AKGjmmfAhJC1WIvAGxz+aDr&#10;q19DhSXEaFXBqroA642QK7PqDNX9Z6zrF2L1FWnnoG1AWwOmjKkvxW2VQqtR8najN5tlRYa7yDDU&#10;WjllKjqCjCaW/npQEwfU10+GM4N4el3/ejYC5ENE4bF7yxIhe+m1rZPaBwi3gbVtG594/cj8Tdnp&#10;pl9cwBbrKandpuTYeQOAL2Mcvjg2qJ6Aobo9yPxEGsem/9T4vccx0+LcxQ/33M1RxdL91/72Bw3p&#10;w4TN68JO1t3p6DYdR4gEwuvBe0cMfIIxwYLDUZvP2cfxbZIcNFTlz5JUm2BbVvpGjkeSlSBoHvHn&#10;rLhMdfOLuHkQLVFGEC5FgpIoxzhzB8bsmcibUkQvsXDPJErPChFfejrbZUOeUTfXsj6HbC6grypw&#10;+wDetuQZ+y1oBLQlzpBgOJxr7F2IqGt84EQbNeKkMANXhCXlZPEN57E5I9JYA0ckRN6ZePexSPmY&#10;zLC2miS+CIo0HrOWnVsXJUbpPhI84R3cD/PirzmOlJFH5SeIbs7labDubYrYkzSl1iht6IF8zOsP&#10;s7D8HJPsYD3sj0/Lrx07zDFeH0NS5MYr8a5HHwWDjOEHObH/wJAJMzIyMjIyMjIyMjIyvgUIbv8R&#10;uAXwo//9X7DdbHe2evPN//vlH334o1/8w+XdxcULqWXNcidSrenIMjIyMjIyMjJ+yChBg0ypLGmV&#10;NKQZAtEakKLxWmpP/5ZyTdAj3GivbY8C2AP7fXs6VSUEwEKE1mvXyzZ8JQWlUMPZ2V7Pz98BQP2j&#10;9X/ARFSLGpuSsgeglaACDFXjwlCIyB5gUQkAlFWtfP/uM9vXpT48XNru/kpUhA/btwoT1nYh+90r&#10;iJD76gsISpidw+o3IGrQ3pC4EiFR2+cEVgAgbAjGMDxdvvN4YXv8lr8vt/PDaS8G9iQRozRHfY3Y&#10;NYZIavwDl6/hlnHvhAkXtjF0+8aNznT0OCvSlB3CZ7bvizV+dzEPRBdf4PA3IEeYxwkwVWW+40kM&#10;fRUN3w+N/LMY9Z7qtPIopBrbCb5rWwT2LV9OUhbWGQ1eKbKDxcgPdNymhxx3MHbYWEQuRokv00c6&#10;T9hDzDGDvGBs148ekxTGMxNizsJ+vQCzyUzYrr5TtG/sTxS9paIAB3LR1lvPxtTPAclsPAV+fxKf&#10;7aWbFvvfbE+p9LN3CAecthnOuC5ok2ZN/6HIe4js218VVN8TMAEUqjcsihtt/ROt0A+AblWgRpis&#10;ivdNLUMhsrVV+QkAlFSsNp9Q6gOBgqKVXV69V289ZFJ41v9WeEQESoqBVIgY2KynmiqqalM1U4gS&#10;NDEzhYqYtfsQzLQWZVFXBW/2r7pqDytHnJ/n0NtTZNjeg8NL2ixqF7bLMyFNDYwa4hjxKQBYV8RJ&#10;cHEP/YyMjIyMjIyMjIyMjIyMjIyMMRqtWqD+aX8TENAgVLAhYnV/CWm0kyhRd5oialluTVYPoFij&#10;a3r5C4izikBk//CC1e5SrL4w2gWr3UtYdQXWV6CdgyzYbpfy8geIQBq7WrBjqLdPuIPXAbS0GmP9&#10;lSNnGOxNiqig5+BpniZLmOEk7GNtYbENfs+kiptS33NgH2rDY2jfnMIhO11/I6Lzn6P8bbyd0HX2&#10;wfGp97G9j42Mpexrc2FYv2N7XGi8C8OfGn8ieNLO/Iikj0GqOLPYol08ErmHYXUO7j21rh+HlE1y&#10;QE4RkA4cS1iR2tAswbA9TrxPP5XnJcyggyx45sU+3flcFKYTZ7ILHEVWwnj+m2dsjUBDEqbhWBQK&#10;p5e11GA9kN/EnHNoA/kcm+sPyE4XpSfbP2S4OVKAbs4k2dr6nF+GQs4vIedX0LoC729gdzfg3TVY&#10;V0046ckzAADeGumJGTu9rROIjTkDeZ9wHRhtsp9TTlJlnmWtMVitBtdIDwrRBeihCfgRmCJkOzXq&#10;6JriuPe8k8Oiz07Cku18iF0tdu8g+dYcso1FliuHohv0Sy/wYr5ShzI2ZxuHbT25Jg7X6FOZnAFz&#10;9uNDJEXJk4JSi/aZxq6MxZEJMzIyMjIyMjIyMjIyvlX8P//H/9Zc/Jx4+/EX9v7FV9cXu2+uq/P6&#10;/Kw6uzKrz+uyLhxxRibPyMjIyMjIyEjCJ8uYgGhJSEEUtUAgoiANUkMhjZedAACtkpr1CgBQPawA&#10;oDYRXPtxkT7pho9aSXn52UcVsi43vxYWBgDF+aYCACsLk6KsWUDk4+2aUmux2xbVbrsWLSgP2xWt&#10;KqEk7quNAJB6u8anTz8y1Vr2u1dSV6+ErLnffy7gJWqpYdVXIDcUmNZ8TdgKoIF8LZBVu/P1MzT6&#10;YQN57iv13WLrsS5I7h2Bbx4QUkBxHjciJgBMxG2E7bxVWtOCO3QhZpIY3HJ+PESzU7s5Tqy99oP6&#10;NovGUt9YfnwrZbiB3t2bxXi3nDEe8A2uw1OremN773wSFjH2fizu2RBzlJwvckQae/g3ZayVMA7/&#10;QcyL7JRsHnDgmZFAJdWmQG8YdE4YA0cMQSBD7c0g/lkw5UQ7t5Ns2nMLbaGnRSh85xjSjSfnNSIL&#10;QxlpaCqOGKqP8R2ItWdTKjdMeqM6vKK3IyrgqrWxKjfjczeuKwLXCmHU6ry8ZbmZILZtWkqRG4i4&#10;3wKRBwhuBSJt4XdQvWnzLyJyj0I/tLEppLxlWXyAUEkRKcoblHoNNu5hdrZ6j3L1ADOFgNRy76pU&#10;REnVfbeQKMqaKhUJqQHoutibqlndZt1YAjWAAqAJrfHxNwBKFqA1giGixX57BtG2s5sUqI6rn33z&#10;h23+fY6LZg1C/v/svUuzJMl5pvd+Hpl57nXq0g2CEDVGk3GMQwicDbWQ0SQz4UeAa6y404Jm+gH9&#10;D2ahnVZYEyttZgtuRGnMxM0YCJmNKAkEMU2ige6qOnVumRnxfVpEeISHh3vkLfKc6u73aes6kXHx&#10;+yUyPd43TERE605aNHEqRIvGWAOuaJ+IE1R1WE0ed6ytplh16NVDCCGEEEIIIYQQQr6F1D8LufrH&#10;fv/TlQEQcwIxMxODKeBETM1EzVxrpOHPD9dH5qcfZHb2Hk7MGcygM6jOYDaDaYHy8QXWy2vT6sqs&#10;OoOWF9DqAqan5n1ig7R1m2IijaeH//XV/17qhaVmYiIm9cLWuL5wiqWqhI4xNkuw5r+UwHlzBFus&#10;hR1R1LgVfiEyUQb1di3ObUX8QWMZK4tN63TtdWNrY4eUQ3CttfF0+W3XfFoHl+DScIljv9h3JLfw&#10;klpf2WfNZWRhxwc1Fv0RlgV7ceSSekiYqWVNjOyPE9QL4ziZHxj0Z972HR7fNfpwnbNnxJHrt5FZ&#10;RzKsI2sik3rViZcb85E3+etlst7eZFZSjzP9Oao/Z20wYeq1Rz8nBnUhSF7f1dXIuvqmsXTMyGlL&#10;ckYvYy+r+Lboa1vzjKZ+2hGlNdAA4Bzk6iWKy2tYuYbd38Lub2CP97Bq3T4v4NeZPdsaWAUXdH8n&#10;NqkamF7En3uL4kgPt8k0bzphRya9z7LgbzxhYvj8RZuG4RizxeMN23OU546aoJEey/oGQMN5JDWH&#10;TfpCmmPeT2cbr89T4gtF6vxBnR/Icap4c5yZ5hrWcd8g5UgJPVodx/uD/iyG9sGg+pV0I4FOUM85&#10;46sD8+37Xuo+sfmQvrDXj48wdpGjQ8MMQgghhBBCyMfBZ4Ivm80/+Ku/xUxnD7PZ8uG7bx5nv3z3&#10;8nJRysVSVgsACM0zmq/lkHJhNlt9C35aJoQQQsgxMY1+xQ/fyg5ACpg32ACA5o3sgqKSlB7V1qs6&#10;gMeyXXaoHmpjDzORqgQwA8ScwomUAGRWG2vYfLFy7nwJADgr7vwb1qs/cL+eqUg1KxRuZgbAzQqF&#10;Ns8nuJmJmxkKWPXFb65ctZ4JnFa3H16ILWdqTuVheSWmM3WislxeAeUMUiiWj59IWV7AuQrV+iVK&#10;fSmQCihPrNLfR6PWtbL6VGALQCqYnRlsjnrJwJnZGfxqgdmpmF9aEYGqM9Qa3Pahrbqk6jOQX2IY&#10;e36pXdcQhMuMftWmXqf0wUu3AuSdPNqVDun+STwSlH5cKOnS4U8MFm+OZI4w9oAeMHzIsj0ufik7&#10;avJTLta2kWXyOulDkPGTX23k9ee23JvD8dOhbd3Hi/xBGJMkc88HePaPMHo402e5e3AnfHjHPwQV&#10;1r/A9R4IOJpZRi/ZEy76dpkO9kV1H3f41Pp+/ABA8iGAINZubBhLWZfEbtv8g6t1sM2DQUD3MLXf&#10;n4g43tcbxyx+QsN6W77mG1cC6QUUnNfzFuodtGD9vElrog6tM6loakfWIlgFSS4bIws0I7WKuC9N&#10;ZA1fQ87dmHMfHESsfiphhfn8t/APqpszWxRfwhWr+kVZJpjNH+Bk5UwFJlItZo8oZs1niBWzlZzM&#10;71XFAQor5ms5PXnw6VZTMdRGFaLOTNS5StsH482kZ2QBU3FBh5Em3qAwm0JyJmU1U4d55c+9X505&#10;E5HUqyeba3qfFQYHETOoc+qCsJPX5/DPQlrwSsLuGKRLdUvhj0qxU1SEEEIIIYQQQgghhEyLgzjU&#10;Ulr/s5YqREQ1ZeKrWhhQoKodLsTMxDkTsxXgoLPrOzm1z0VEYc5Ml6dSrc9UdSFanaBaXlu1vkZV&#10;vgD0DKqnMF3AzP9m2YtO2t+L61/gAIj5fYF9RnjNZEYGwW+6MeF60SZhYDqALdfC/OcjiKG2Jffi&#10;7CaB6K1CSn/NLFcOm4w0+idHZQAcvm6YEIsa+sLzNv31Ww52frH0dCRWX3ttLj62T/i5ODOHc8FM&#10;XRg+a2ML3vuGObpcFZ3bfg7bXJywaTOfG1va4wnTgV3WIvcx3ohNMsLPPqxd07EziYW45MLckegb&#10;P/iIN9d/uOQav1vAhzJscM354VpzO/Z18YZlvrUJyi7jZzju7kncdjy9dhO1yaO3pY8Rb3jRLDVa&#10;8NeqejVUihnkxWvgxSvY8hH2eAu9ew+sHutzXP32ozo4adahtyzJCep6b9LNv30AKWeyMkk7OZLo&#10;PD1nj50e32gcuR5SeZ4q6PZ+rn8vmDJcavcj9aKjOLw9Sd0/TkbUeOMBPmcucGwyfWoSn4Zef/SB&#10;pvtjPBft/d1pq4Qdsy9n6ljQr++Q0DRlENYE7SLXjqd4pnLM0CosDp+/nnvZM8whZBJomEEIIYQQ&#10;Qgj56Pj1v/tzAMD/8NnP8O7xtJTPT9/9p7/+N+9/73/6j+fn7x4ucWKnKutapFIuet9I/WeaZxBC&#10;CCHkWAxMNTxSGIr0r/XS+xW99tCQsgQWhcEqaRy5zZyIaeWfI6ifyQNqmwoAKAGsZOG9Oczqc5vX&#10;VGFmIuqvB+Bm86pUs5lTZ1cv38PVSxvuO4vfwpkVKlItXIVqVt9DFaX4N8wXIg6BC4holzfTUsxE&#10;3NxV9varl3i8O9diVmFVLvB4/8qZioozt1q91Ko8g4hCbYZy/QpiDiYKlOdS6WtRMROpRMvXlemV&#10;kya3lb5Cbb5hgBi0+lSBhS9LAQqYuXptQwCDhK+eDx/xEfg1jVgcHih/rb/Y0bt2WJ/1MZEK/o1M&#10;SODf6BQu3A/3DS6NHxOTzLH+Pr8gB0iwatT6AUhwoaTCDPcEeRozBNmGsQf9Jn2jRVhjUe15m736&#10;8dPoWLiwl0rLhF8r4vzmFjkPiWLkwc1usXaYp/jNPWFYe5plNCvJzVvyUmcEfafpT03nlvb4aNhx&#10;cMjUojT/SNOcwyfQJDynCTzqK72ABFaXhwT+K9KuGffWU6WJxMyFJR+kUYKQ8/lo38IT+RQYet4L&#10;g+R2p3XpEkT9QVSAqnskzYnBSjj31rqpRQCozYrfiVmTCBFASivcVxI+UlsU783JQ+sUYmKYu/cG&#10;KQERZyYqbmUni5vGfwnOzGE+u6tm8zsAcGoOs2Jplxc39WxQAUUB1a7enatToQKrEGAJcwgJ24s6&#10;p+rUm0hUVgDqtDnHVJ1TcypqQAFXrhd2szqV+vWUItJ/qt5vB6+SRGsfAUDFEj0719cFhYYHnZmY&#10;iTnBFj4UKmaucY1ym08nhBBCCCGEEEIIIeTbgXP1elHm92YxNRUHp2oGiKn69+kCVjptf7iu4Fyh&#10;IsWtiDOpf9T/z9b8kO2scrpeXlm1vIJVZ6iqc1Sra1TVC5ieG+ykNjQ2WPOrZftTay0n1eYH+M72&#10;uF0o6v3OftCixUDY3Gw3P+g3/wZiwJE1h82RJdaA4vWQSd9+vpnAsqRXBoD/p2xbRQAAIABJREFU&#10;HOQ7Elel8h+XT04c2U9EZk1onzKIDEk6QXEi+GZNZOzF0pMZtGRJrbr6/SH7Lkv68OOV1kz0I0uL&#10;R2Hb7G9DXERx+nNLnu05oVgyPP84LSAnEI/ZRzAeh9db88wtrPu4Um8bD8I5cod4Vrr8SrSQmGdQ&#10;nOGyd7AYOuxqI0Lz3snSpm3UBOWQ5w5ya/LbXB+1nYHRyx7mLU+GDdt5/GzAUfAvg2jMMtp9ZvXn&#10;ZqVXTk4hJ2eQF2+Ax3vYwwfo/QfY+rGpGweJzDK8CUeWI5pl7GKGEN975SbiSeoiledJn8nxRL18&#10;dO4cm1z3fwypiztzXzVBvkcNERL9PtzO3QdOYp7zHEYwQPQwTLCdfMLtCdI4RVFu6I/xGN9eN5K/&#10;49XxRH05557nj3na22p/3hFvmI/4HXHsvnOLhCHT6MlHDg0zCCGEEEIIIR8tf/PZD5stw8Wf/8bW&#10;P7+8s39V3Z1/sVjcvHi8PBV3DledSGG2KtRC84xwm+YZhBBCCPkomc0AQIAZUFlttqEVxBVmgelF&#10;/xogXCUQdOJgcYVVWslM51KqWfPjr8xc87CeljMvf7byce6vc/fRCkOTlk0/8wsAWwJydvGgp1d3&#10;86KSUgorisWvgUYy7ArDbKZAvWzgZielAMAcsOVjIferOVA/r1iVD/NihZl3tdBqOXeltTJhWS9P&#10;TMSJNscfbj5BuT6DiUKcYb26tnJ97QyKQkxKPdFy/Xsiom16q/UbUZx5fbvBCqmq63qVRepkmi1g&#10;9qJb4hET6AnUrvwKd7MeVsBs7sP2hEsl/rOgEbYHCzybnldKbaeWnaS3ZfklmiD6+nkX0e7yOmRv&#10;uOGjM0B3WICSLhXhc1XSmiH4z+HfaZa4ugd6vKWABPvCzVQa6nRIe+XwgsMZlEGmPAbX7BhPL9+9&#10;Ou1yV6/t1sr/ZrsppmbRt3d2vyzCJrRdgupmYbGnQEBt+uBfp7fVaymS52wqrzr88bdYtYGPnNLz&#10;m4jiTT53J7KSINKmDsSJ3JrIMlp1NhN3I2KVbzB1dFKKcx+sf7ITkVsrZu/EzPk+7hwMs/kXClPv&#10;qCECwWz+FYriEc4EcDBTwWz+QRZnH9S0MxgSZ1bMVoOMz4t15Vw9KKsKIIrFYh0WlRWztRROe/vK&#10;dWFORNSsdCJWqUOlbXtQAE7UQet92hSaWy9PoM0cVyoKp9KF2cxryRoKI4+qQ/o1K+GzzGiHKzgT&#10;ARQQmM2KUkxFErGpVOasEDUViDOYyl6L5AJTGJyrX3Xp/Lz9VE+JE0IIIYQQQgghhBDyraX5Vd05&#10;iCm63/kazAzOmaiKmYkBBUyhtb9u+2OgAnDz0xtdnLw3gQoAsWoOtZmaOanKU1k/vpFyfWnQC1Tr&#10;S6hemFangM2k+bnSe7s3awqNXXxPQtmXpnWm53VmxrO6wSyhceyIfuPcaJYRCprCtbDUz5uxyfqk&#10;b0zeAr8GEkYblIs33+9rxfIm5blyGS2zWAC3ryAsLsvWfBu9xYpB+qOFxIFm7ql+le6VeZOwLZvy&#10;OLmV0iZz8QJP5rSjYMHfsYWlbcLJLTSPhWfxRhPIE1R8KyBOmFT0xMZ7pMO38ZRhwcCAw/ppANBe&#10;s8lA4xtHUP3+ZQKhiVK2GYXnjXTbUQMhP034+hJpxt6u/HthJcTK9YENc04y39Hcs+0YnGg77SG/&#10;4DjSzp+bVP9oy/WJBv7Y3MI/P2FmMNXuvLPL+v/rT4HHW+jdDezxDlauUDfU2iAqDC9pnnFEI4W4&#10;TQ9NYaK51Z9XZ7o3ZtXnT9ROcu17EraYOAfuIH5fLqwJ8jzVfVUq6MGTWcFcJRits3js29uALhn4&#10;lPWaCt+CegueENo0MfTaSLg9VV0HwUwUZHwPAfTnm1wdt4YasKBej1jHbbs+POjsF0Jg2M3j/rzP&#10;szDPTNbI8KA29JRfmsg+0DCDEEIIIYQQ8jVAcPe3wB2A7/7o51ieLFc6e/3VP/z+H7/7/hd/f35X&#10;Pl6hwOlMq2K9qDQ2y5ByYTTNIIQQQsi3DtdfARQJV1OC19V7AbGa1dfUf82ap/0sv5IoYmaVOgd1&#10;qoCzpRiWrRmHQZygas/XICwRM3NF+9yW08IgZqU/PjtfVYsmzSqC8xf34szUeQX+7/1OXCBCL5zO&#10;3MzWAOYASjWT2awVbpuDCGYKZ2YqIm5mKB8dbt5dQSuBgwEFpFzO7eH+QpqHIkWcia7ntlxfQGFe&#10;wWwK59aPlxblCcv1G7PVhUmhzovQTRTl+rtitvDlrQJxgGJdfRfQE0D8UwBiBhXYBarqDYD26YBg&#10;eXkGtVNfdhJWpMDE7ByBlrx9zqz7OIdZ0AiCGguqF2Yb9ejd2dIGHi+XtXr03qJefWSw3rZ1hMlE&#10;+EcQ8s+6iSXX8MLl7WMs8vVC3XIB+5CU1MuxgRNAQ79cDF0NdWVfH+/ehtZrF/ssvG96GMFbNRhg&#10;Iqv0amWAk0cAFaLmEjxWUUJkCfSX45vFbCfOvTdxN1IPhP3mJ1jZovhCTAJDBzMHERNTm82/cCYa&#10;PYsocLK2+cnvGkufphmaCFzl5vP7uOAEgM5nD242WwddHKrO5GxxJ85pZf7NhBAtpML5xb03DPLU&#10;40/lTLt8qIM4VeeaQirUv7pHnVklooUfEmBQV1klRXNuF7CIfyi8EGeVqZiIa89zzlBB3HJ52suX&#10;PZzFc4YELigCwJtnhOegqJMXJAAVXH+QUme+SYtTbIXAKnFWxPNY89SdfyZprME5g2xhzUEIIYQQ&#10;QgghhBBCCPkG0iwIeV1cs6DlTDT4UbZZvFHTwqACbU4VmIirnLMS7nSJxdnb2sxaFLZe2Lo8F60W&#10;0OoE1epa1ss3sOoCpmcwOzXTRadQCldvvJwL1phltEsjJiYypn5tftgOtU/hdihu7q+4AEkBWE6Q&#10;mFsXSK2PxAYaRzbNCAWsKeG3N8BvBdDBMkJYBmH5+PUU661K5BLQ5PNQ05DMeQIveM+nPyfkneLl&#10;9pvxa1K1OL5XD0C26W5P/It/sJqTOxzrO49FKPKM2UV3F58XZXHsOrOgXfjxQFKrhdMi9Yg1+pZv&#10;OaABxkYAuTBzb4rP8m3SQwb9IOWhYoh0s71yHRZTzlAAQGds0D3h2wZo0bnDNCbGyV3njT2Nm8K2&#10;029zwbyQa+fP3JZS7b79/Bzpaky6wjdVdOYZ9aq1OAdcvERx8RK2XsIebmF372GrB1hZAk4gzZK+&#10;tHN3YhYJ63Wi+434HmDQ3qMHYML+459bGBsPP258Y44mn4GwHt3+wflh3g/sHKm6nYh9TS8mM03Y&#10;lSnuo+ObQ084MfhzJNjOXVdffFiafBCH3j/lgt62P/r768BsKDtfTc6UcWQKc6uyjG+a/fZEk9wR&#10;+nE2Kv+VOXYOTNybdGx7002eGxpmEEIIIYQQQr5W/OKnP6g3PjN8eveFfrW4uD2v7m/19v50dnF+&#10;oavioijKGQCsbdaaZ3jTDJpnEEIIIYRkcLuvnA3MNKQRYjdGGwJUcIV4Mw4BgAooxWxmIog1zybS&#10;/mht2h43Vwq01pW3EWp/BcIAqKl4kfhg2cIgpt1rtgyAODM4p2iMO6CV2Oxkra/OvpwBKFH/iF66&#10;wsQChXYhgsoM85NqUGhFKVJ2cbTxB+VrWkq7dGQijS+HNdkWcWaqIjMdBl/NnOr97Znc3V379dg2&#10;HqcCcyr3d69VdSEGtehpH3GF2nJ1LmV5ja6EBXAwdJ4dYpijKl+ajT8tJCKmVbUotHyjaK0P2vLv&#10;PvcF5wIzU31l0DNJPTGzDxXewGweLWeF4Wbpzp38q4J//qEOuftnuwthhsL9FhCNvC820JV3cilx&#10;5r40cWuBiWJoB9A9quAfcED9lKjIA2bFu3rfhifJTAwGJ0Vxa2525614+qeIwAHOVAyu0sXirZio&#10;Oe1XnTozpyImipOT91LMy57FQ2N+YBDBbP7oLq5uoNVgUKsAFK7IJ9xVoloMll/bnhG8MjD+Cwmu&#10;MwgKQEwFlSbdFkTVaVynoiKqrjKRAkDzMhxzlRX2/t21pV5h54beN9Yk0wHQ6HU6hrJ3rmtOzllC&#10;GBRS+yehd1733FqQfmfmnDlV6YeoEFcPbOogBcTgorxE2Ug4+tQVUQCwAr1XTY1Q7NRvCCGEEEII&#10;IYQQQgghZAQBegYaaH4kdY0Ju4mFgiuDSf1DuwKGojVcFpjMF/cQuW1UVp9DGvdjRWHl47Ws1pdm&#10;5Rm0vES5fgWrLmF6bmbNolZgpiFAbaQhiqFXuRfwSm3YAcnp4Ex2EH3FotNQ3DQm2BsTNh7ZLKOO&#10;Y0TPB7+gky6H1E/08b6tlriyb43eMf9x2Td/Nwk84/z3jENwXAlYvWjmzTJC04y+AHF/wp6ZEATm&#10;BJfhpcdkKv1fqqK2qDypV2iBpvzby5p2f0xiMWpsOnBI3aeMMAamGInyCa9JiWUPb49fL3q65+hY&#10;zmTIHxuUbcpEIDTNML8tvX7pw0rWjQXVeIjZUkqIOxaGJdqTz1PClCUZxHO2pXgY/JjMGrzBhYS7&#10;GuMMM8Aa84zZAvLiDfDiNWz5ALv/AL1/D1stAaufUhHpLz5bs9CerO8JxrvR+6WxuQb5djLJJLyn&#10;IcyWgSPrWpAyTuiZKBxx8n0CcX2STHH4cSG8/zqqqcKUpnNjN4mCbjt5XXwPFj89dgCZZjdJ0LHD&#10;jY8scyvZT0Lm2smIy/WIdBNw/4m74CGofIFP0fYy4/XEhopDA6nc3O/n97AdfyRzJ9kIDTMIIYQQ&#10;QgghX08+E/y22fzDH/8Ms/n88UYuHj//3n/99o++/A+X6+XsYlGUZwCwKtSkXFhsnoFTINIKEUII&#10;IYSQY1MAs21XM1qjjcKvZ1v7MKEbrkQIisTqRAWR5nqtBK4whH8BIDSm0EpkqXNvulH/DW4aXXdu&#10;tbxL5sMbhsT7ws/xcUtsJ29VV4AUTt2L178zV0lPMN48WVa9/PS3cIWZiww3tN4ncIr5oqrLwQwq&#10;YrFhihZWLVyFDYiDFaW4cnm78ML0wQM0iesMgJTlHGVZQFzw9Kjut9LlILJczU3N5Ze1khL8bBoB&#10;wGJR/z6YCuqXuu22etZcU8zmq0oKK/ZIy+BZOV++i8XaoVBvChPSGsVE+wutROfzqpjN1gCw1i36&#10;8QwoqspZYxoxKABtfXRgrpKi1CKV7nCfllbEbbto+oEAMKsEy8fT2FChAlCIWTVmsmAq+VYShJP4&#10;3GsrTRz1F9B8vUuiTVYi5s0yEPwVN1MVmAsNILLr0QJ/rgAGJ61x0YbsDVEzcQJTiDiY6Xg7dArJ&#10;228QQgghhBBCCCGEEELINxjxf8S/Mz06buZtAszUweCGOjqBzM/eYXH+lTNRE3NWVXMzLcR0JuXq&#10;pa2X19DyElpdQMsrqJ4BNreEzFlEDAKTThJvrT65+SVbTAKvgjoxocFC8k3Zmwwxxoh/Np9S6LcN&#10;0pkEtLYjodYT3kggXQZxecSCyI2i6FjkvavQM1dWzf44LQOR5ojeKyV8nxJvzNIt4TStNhSvHRx/&#10;rjwjcX6s6zy2WwiCePaNPz4nrMtNzQ7W6iB9UJjMqGQbxoSGh9qkjBgABGUWtrMxs4yBmHKKoolM&#10;F6Zr7wcQjYVhMQwkuuHxIM2bshCOQ73xsTfeSk+TXR9P1AkaA4ReBHvMHTnTolweIkOWuO2k5oNe&#10;uqduSzuSM/voTsDztsMAX7/tg0GteYZ2pionZ5CTc8j1m9o84+497P4WVi5RNyyBNP83gaWNVg5N&#10;a8YEYdN9gI1dO8W4cNR7rJw5QO/GMkM8B0w48R5ZaN+NY/WncF/vvBEDplR4B3E0Y5SRiQHo17F/&#10;ImYrY5QDyTWfSYIe6Y+jfTlvhjJJHcPXMY7r0zCcgEfOaz80503Yj484duXu+do67rWtyDBk0/cK&#10;8lFCwwxCCCGEEELI155f/uSH9cZnhtf3v9ab2Zuby9XvbtYPj6eLxdVlURXnRVHOAGBtMwXQmWYQ&#10;QgghhJBvJ1pl7wVjc4sWVxjUxAoRqcxQRKYYlZkVrXA/GYY/R/b0hfAGF4pyZpUkojEU+jD+238h&#10;gof77rNWySWmYsxYoBcjgMIpNgjpB9c5WM8s4xAUZovTZc9U5VCseYziQLMBOBHTSsSlDF02JEEr&#10;8QYPk3j9Sf2WO/ewPjE81kYP0Sl+X8o4wq2Xok35Ftuam4jLPxoRhCEosI2piBMYtPtcAVCDFOjM&#10;K9QV6qzqXo/V7PemGXGYnRGFQxUZbcTE5eLDhcGKpnzhek977oY3Cuo/B1Q3xanaNiGEEEIIIYQQ&#10;QgghhJBnQLxkHbVvhVgo2mnNNNQKALPOQ0PUSbEGZmvMTu7k9OqfmmudrdcXqNYnYrrQavUC6+Ub&#10;aHkF0wuYnpjZHGaDV7iL+Iil/eW51hCZQNKvj27FX7HhQyza2/TT+Jg4+YmMM7IvQZdOuj8mgMsJ&#10;4bYSxx2a/1TZ+/3IC/966ZdhGQCbxe+H0rUqaT+Hb3ieJn4vbsu4UvhILDr9qVZgDtEM587dptmh&#10;XnCCF6C3IvrjZ77T3sbxTelWkhY1xmYH6SulZ2iRFFMeQiLspzMqGUdSbdHvl27bF50JhuNHJgu5&#10;sajdL74c+ukI7J3SAvQnNlnKtZtc/W0U5j4l1pT3SPv/GNphioE5SrPPVJttBzm7BM6uYOsVbHkH&#10;u30HW97DyhJwApH6JQ/xiHOU9Eb3Br1+4iNHv8+kTHQOrg9fbvuaco0Hjv0msCcWlj+BMUpXz+k5&#10;xhuf9Ax0Ru4fd+aYxihjhh9j/gGHnfzREJu4DfqmdefFVTlpHdeuUkOmqOfcFwE/QKXibQevXL0e&#10;2M+POHblTGzaOuw5J6ZuspMFMln6yPTQMIMQQgghhBDyzeEzwVfN5vmPf4aiWDzerm4fP7/7ovij&#10;7/6ri6UtLh1WJ4vKyapQk3Ix+Ba7KtQWleM3WUIIIYQQsjNW7Lgq1Zhf7HSNP9+ZiQLmRETNLDBz&#10;qIqNxgzdM5ZqZrO5FAapBFYEgvzNCatQSWGFVfWKWYHdDQJSpgs7Gm8EF3bvLdjH3GKAAVZJ7YYA&#10;tH93pChFSgCF6sZzQ0pEizjVRPkyCJxZCbfTIlFj2GEzBysNgmImULNizzRValYUM4GK7NUXPM5M&#10;VNC8VMgaGxZJWX6kTED6JygKLYBit7pqw1Ug6UJCCCGEEEIIIYQQQgghhPQIzTP6+x0MKtBasGSC&#10;2lajUQ/DIfR5KIpHzGb3EDEH/AusUf5oNbdy9ULWj1cwPTNdX6NcX0PLKwAn9XmNZLn10xBDbfku&#10;aBypQ/MIMRETs8byeSjW2kXAlXsz9hMJoNuSl/ZjrypicWROABfu30kgl8r3NqYjuWOSTlc2nYFI&#10;3evC/PaxZK2tP0VPizYUFk8T/4i4TYJTkNg+NvuuIcUFE+qUNxRa2zaTxeL7+BGF5K0OsV5KrsWn&#10;Pu7j1HhsWhD+DY0MvAA2FlPGgtm9iUwfYnF8m/jnItNVQr1oL3nh/i3bXdZgKIqkM1ZpkhULXA+Z&#10;cwaRZ+agOMx2su23nYGJR5isY7WlXbGonQVpGaQL+Gi1v6FxhgV1ZmZt3clsBpm/Ai5fwpaPsPsP&#10;sPv30NUjYAqIgzTvu/D1699ccVDaorm1dyxqHrGBRq4NTdJOJjXJ2IGsjj686bKREw+JO9OnD2Q4&#10;jvXHtE1GNGNt5CAmN0PpBY7grq3bDsf8pLnAWN1OMNcfs/nkxnbrvgvFHL2OLcroU5iipAwkBN12&#10;fVIYEPpt5UCO1KYH34vi+S//CqhBSM0FmCS/5GjQMIMQQgghhBDyjeSXP/lhvfGjv8bry+vq/cPj&#10;zcXcbvDweGpX11fFUs4cqrkUZivAVoW234bDbZpnEEIIIYQQkqNA4Y0J/BogFBBnSSOMTfjrZgAU&#10;BrfHClNzncDMVERc/XePpNTXSVE/ueWf4No5ILMKgpmDVAordshTuIDTXmuK2CBl66Q0mao/wGa2&#10;W/nO0JpmEEIIIYQQQgghhBBCCCHkWDgHmMGJSEoUpaoGEYOZmJmDmUMsH3PO5OT0LU7OfwfAxLSw&#10;qpoLUJiuT7F8fA1dvYDqlWl5gaq8hNlJoGrsEKl9DGprjX489YqMiGySTkd4QVQo/JpKBDYBPaOQ&#10;SGSVEn/v9TbpXU1DYkONDSYbOQGfN07IaeVCQe+UxLrK+KXW4XmHRx4HPJ0xw8H4pKREn2NJzGVh&#10;o2lB1BakEZpHFx2r3ltfDIQbEhi1yGRGKTnB6zbC9FGh6wGJGzPraI9/BO2y7Z+hqN+b2CS264s2&#10;hJkYg+K2mBWbI1Mn4Xh5yHwRi3JT42jCcKI9NFJvk4umD2AgCo72ez6WdriJ1uCivveo36bRmmfU&#10;bz+Rk1PIyRlw/QZueQ+9fQd7uIWVKx9KbZ7RM+LYrznl6tng3/TR70+9c8aMVQ4lZ6Yw2X1Wzzkh&#10;sc+nI5P50fD2TVJu/D4szxv7czSPx3PQxzIWTIK/Qeu5rSFoAqmbiAnvv3JFOUXzGTFAEtQ3KW29&#10;Craq472+G4RI888RjGASDbdfr6PjUHzzOmEdH9UIZixeJD1iPprvDmRnaJhBCCGEEEII+Wbz07/A&#10;V83mxY9/Brc4eby7u3n85w9fFH/03X918WiLSwc9memscKYam2WsCjWaZhBCCCGEEEIIIYQQQggh&#10;hBBCCCGEEEKeG+ccUCs+AVVo/UnhjbJFzKmKAgXEar2ImbmiUDWrxJ0uMT9725hcGMr1Kar1uaou&#10;sF5fiz6+tGp9LWrnsOocZjOYNhrOTqzqjTQCswxrBKxijYtGNhOhSUbMR2KcMXhbfGwwEAi/94sg&#10;YXYxlvdNRhrx7kT6e+kd0cpNY1oRpgUDjWUcb+/zwTHu60rxRMRJCveniJO8gzaxPjVhnGJeICpH&#10;q/cunrT5Qnze1ILXWIAeGla0f2Pzm4ThxiFmAjnxey9tz9wcc3r2QV1JdGyr0PvjTtgW/b6Upj7V&#10;Rvp94MBCi8fcjEA3b3ayOf5UW3qy4Sdh9pEzjvHHnrsd7kp8i1FXo8BU2+Nydoni7ApWLmEPd7Db&#10;d7DHe1hVAk4g4oJrbRDmFqlAOJin2naKrCHMscgYa+0ZGEYnsHjQ97Rt7EhC+zhdk+Z5JJ6NZ6fr&#10;+WAzBaCfx3AMmyrfKSel+kD+fDTnH+P+64g+Dbl69WPjuJlN320hvO86mOcwj4jZaCDxBGmcqE0n&#10;5+XxC4Lspto0+VihYQYhhBBCCCHkW8Mvf/LDeuNHf43Xl9fV+4fHm4u53eDh8XR+cX6xlPnlfCUz&#10;AFgvqtY8w5tm0DyDEEIIIYQQQgghhBBCCCGEEEIIIYQQ8lHgHGq5Z6fLUjPAOYgqTERFVQyAqgoA&#10;MRhgKFplaFGozIobZ6I4xReASSN3K6rH29dSVeew6sLK1bVUq5em1aUACzMTC14x3byx3QBoY5bR&#10;l1d5nbS/IBaBxcK/ZzbN8CLHUOCdEsDtLYobe4tyLv9+f04kuSH9cZoHJhn++ITa6abuh7rZhKa2&#10;NVXAlKYZ8eeP4NG/UHMn0b5N58Y61A3ZiYW6hkYUbsOLj6GZH31JOaK2cGBcbZvfQhCZMsHIXbO3&#10;mYAFcY0VxDM3S4m6SdhnU2Yn7TVbpFmCf3tGAn5fOPYEXbaLt9mZMrg4dI4YEyInDCfaPG3RHnJt&#10;aWvzlSj+Xc1VeqYwCaOYOJ2j7fMjpzW5sPofEYGZwczaOpZiAbk6AS5fwZb3sPsb6N0NbL0ETAFx&#10;fbMMM5hsrqmN0um+jr7dDvvP0YxVtrhP2I+xSQnpQb/nyJQzUziQI+rYN5lexP0tPp4L82By9TrF&#10;/XPOSUmCuvPnSHx+riImSNeTNB9vJNY33Eqd3N1jH4ls/53oxiH1JQDIl2/SQOIJTCQmaNPZ+8JU&#10;UQ6c5DKD+XPfwJEsNMwghBBCCCGEfPv46V/gq2bz4sc/w2w+f7xxl4+fv/n+2z/68j9cLm1xeVrZ&#10;qYpzzlRXhRrNMwghhBBCCCGEEEIIIYQQQgghhBBCCCFfCwRwyAjRayFybaZhJgYUqP8PT4GcXn0p&#10;Dl/AxJzazHQ9dwYn1erKVg+vTctLserKqvLStLoEzNUxh8IygQDa6Mm89MhCAbSJiFig4J/YLCMW&#10;LW5rcpETSYb7JxE9hqSE4JsMNDKk0t8TrUdZ64njMY0ELPey+VT8vf0HRx6Leg8R823jbLEDY8mJ&#10;gx87d0uzjEE7sP7F4/W+f95baWHCfCFp1LJT6GlSgsjYNABI91t/LGlUsEfiYvF0zrRgaxOFYzHS&#10;xnpmFg37+oek8hgacFijSe23F+tMM3xCpjJUygmRzZq484YTm+orboM9Mf2mpAdC7ba97ni9F/Hv&#10;xFSD/oFmH3sjXRvzphmdeYZ2ZhWn55DTC8j1p8DDLfTuPezhFlau4Q2pJDLL2NTkUsZUyfOiufBg&#10;Y5XRyDJpObj/bJhP48ODyf/IwvonwNd1dy+VMcUI2n14/t5Ga4MImjEsrNPJxsdeJaJziJDOICN/&#10;MXpjdn0hJhkEnqv5ZJr9k4xtqYRMEW/OFGWjgUSQjsH2VPU8fZvOzYnteJv9wpK6Lvx+QT5GaJhB&#10;CCGEEEII+Vbzy5/8sN74zPD6/tf6fvHJzfXN+5v5u7OFfufualUWF/OqmAOAFGbePMObZdA4gxBC&#10;CCGEEEIIIYQQQgghhBBCCCGEEPK1QQAxldbawgBxzlS1fgbKOavNNLTQ0mYAICLmnKtEXKmz+e/k&#10;5PILESgMDuXjuVTrc6ieYLV8bdXqNVBdQvUMpidm5uqIpJMYiRga44z6UCMkNLPmTe+TPI+VErLG&#10;Ysdtrk2KvQ82TkiIwbzINdwXvik+FHlvEJCl0t8T9G4Syh+q100E0TNL8CcljiFx7W7s4kqRIycM&#10;nICBqDhIVvzXH88dy0bRb/dtO2iuT5lW9Os9NhvZXiDo3XFGNbVxeqdocxmjgnhfKh6BtGL/VLg7&#10;9ffAtCAnpt6UnqdkU78cmJxMlV7p2kr2BAFMJEjfxIWVEOZKZPrQnrrxqCpnAAAgAElEQVRlOwjb&#10;Uvat9mPXW7/t7GrW4a9Lmn0c2bgla/axTdgTmm1IMD96fb8YYKr1PueAy5coLl/CVo+whw/Q23fA&#10;8hFWVYBzbRj1tGu9MLuw00YZ7fwb9x1/XWKs2ckYZXMB9E0zwvuISRmba3c5f4KBJcxjmPcJ8h3e&#10;Sw3mVZFozOz3101t5LCERXmdjKiecs5ng1OPbCJwxOYDZMbsRNi5Oq7/+oumMkcJ+65NV8SbXOty&#10;BhI5ow2f1oPTlWnTB/bjwXfBeLzN3av1xuP4vph8rNAwgxBCCCGEEEIA4DPBV83mpz/6OexitbrT&#10;V1/+0/f+9dvvf/H35/e4vzRnZ/NV4QBgtajUX7oqlN9+CSGEEEIIIYQQQgghhBBCCCGEEEIIIV8/&#10;BDDTVgvaikvrDyro3C3MTACDWmCkMVssbb54gDnDGf6ziIqpiK0fL1E+XotWF6jKF6iWr0yrKwCL&#10;Jpwuxto4Q6VTpAbyu56AdCe1VMrwYlsBWyyQjN8OPokQLid03PRm5S1EY2NvvN8k5p1Er5t7WTM6&#10;Pd6YmPhw3d2YK8W21yO6ZkIxaGyAEUebY8skpMS9fr83BRhck6z33fO+se5T6Q3Gn31JGRWEpgF1&#10;PPl+mzM2kF0SlzBbSJkVtGnZxVXkSIz6OQTJm9QsIxV30BfGxo3pIh8Kc+MocgYTm8ieO5aHjFFH&#10;mJbR/I+E7dv9UU0agvj3Mb3Imm0ckLbW9AKduYGZwcwAq+pjixPI4hTuxRvY4x307gZ29x5WrutM&#10;uaJnlhGaZ8Tja3xvMDbeHWqs8nxscC3ITgCpBrrrvDzCpvupQ4LO3Eu194WJ8X3s2mmMFHAks4wt&#10;yDaBZzIXmMKnodcHu3SHY2eqjnNtow5lkoRlyvpQI5gRU5QxA4neROy3vx79eHQ+D4vDb/dcwr4u&#10;4zMBaJhBCCGEEEIIIQN+8dMf1BufGT69+0K/Orm4vbxd3S7eLRa3n+jFXB4v56tiAQBSmKUMM6Qw&#10;s2pyO15CCCGEEEIIIYQQQgghhBBCCCGEEEIIOTqh9GnwEJSI1bJTiJo5GJxZKSLSaMcMxeLkzhZn&#10;N3BmpiisWs8dtEBZnWN1/6np+kpUL6xaX8P03GCuFkoFQnOp5e6BWUbvOS2Deen/UZ7TSr1VfDKz&#10;DKATbIfCt/AN6eHf1L4t05/Ljxf9hbpWv31IoVod2dCEIxSjYZOYeApyrhTbEosBJyQOLtYbhp9j&#10;Id/WUaRNM3y55+s9LLPdasLXfW9fpMOEpeOeoiePic43Ce99WaVMLcaMNuL4s8LpfUwUnoKmqts6&#10;Ceor1W+PEbenp7M/dvyxWYYIxKyJc1h3u4z5OcOiMQOIlNHL4LoNbSVnFNMaOBzRpGGs7W9s44ae&#10;KH0Q3gSV35pniL97aepbtTvn7ArF2SXs5aew+w+1ccbDHcyq+nxxPfOMlJFWP1L0xm5Df+z7aMeE&#10;nYjmipzQPnBiS8/LB2Z67H7qQPp1K50BS2uMko4j1S7GzMx2T5ikDQYmyvdg4vZ/4qAHk3jKfSB3&#10;8R6kPBsODXKDmdAmIyNr/pMm/9OZomTuP6eo35xrHZC474zPO5KBRNymd/jOs4md5ruB4c8RvgeQ&#10;o0HDDEIIIYQQQgjJ8Zngt83m93/0c6zObVX+49nqV//+T9997y//7uxEyytzdjbTxUxKMxRmUtTf&#10;1K0SCbefLQ+EEEIIIYQQQgghhBBCCCGEEEIIIYQQMiGd7NRjJiI9bZWaObOyQFXrA50rFHCVnCyW&#10;dnr2pUihplqgfLxEWZ040zOsHj6xavUSWl7B9NTMZgP7BJFOa9rtt9g8IxarxSLFbcVscRjxvoPJ&#10;CR5zj5ztKBxLmX74/aGAd3DdASLEviA4EsGHwQb6sykNOzpS4rZtQt5C3X1o6sa0d7ngd4gyJ8rd&#10;rt4jAfRWieuuD+t7oMeMTRDCkNM+AjsRGwLU4W4vvM+ZCGwy2+idlwiv/gukKn0qQ4BD6OqksUwR&#10;9AaB6Uxs8nHH7SI7bkxFNPYONeB9wfQ+7NIOc4LsQXhJt41+XINwg91HMWmIDC/ifrSpjefSDmzf&#10;93bB371Yt6Mxz6jqj8UM8uINcPUKtnyA3t/U5hmrZX1VZJyxb9mNGqscPMcEQvPwHmMS8Xk4R0Sm&#10;FyL9XQMzhdzEN4XBQ+Z+6tjkPA2OOXAm0zGduUB2ovb1GE/23YVjCTw8XbkmdKjfSnTvsK25gu+r&#10;kxqh9BMW9acJ63gyw6Svh5lEto52bjthfr9W7kbfGmiYQQghhBBCCCFb8Iuf/qDZMlz92ee2/H+u&#10;7y//5Lf33/tkOfvV5/OLws0utSpPVQrnrFJvlgEAUph5Aw2aZxBCCCGEEEIIIYQQQgghhBBCCCGE&#10;EEK+WdTPRPXexWtm9RvZATWDWi3BhilgmAEKCMwVJ/c2k1sRMzu7+rUAMK1mbvXw0qr1hWn5AuXy&#10;GlV5DdMLMysawVOnRBTR0DyjPtgYRXSCRent31HgdDRBeyzujEWuInnh6zbBR+KwOP9jerl9ZGBj&#10;17RxyXB/rJU+xLAjCKVJUfw68jFCUe9AQp/Zf2DyBoLIYP+eurx9692agpfgymHiRuLNHA7rM467&#10;Z7CxMYbNxILXbc0y/LX9dMuomL9/cT/+QZog/ZKMw37GJ0tDswxfQeZNBHpWRMeK23/AoBHkxo1p&#10;Iu+PrbWRTLrudg56F/OVqO3EbWOTeUfPjCMyrIjTP7lJw4hZRxvnBuOAlNFMm6Zt+t6e9Gy/ms9m&#10;BjMDrDHPOD1HcXoBXH8Kvf8Au7+B3X+AaQlAIC5tnhGPtwNDGIzNlROMCWP3FgeT6rTRIJ80UwjP&#10;jz9PYfJwXNF+ynxs9PzITOEopgoH3B+OhzsyUQvyk32vr8c3MlPUcWbfJB4hI+UXNlvfv8NxNtmm&#10;P3Yy6dyqPI+cx2O06VxUfu4buLu1Z2BktD56+sju0DCDEEIIIYQQQnZC8OHv6q0//e9/hvcfFuXF&#10;WfX+/r56X63vT2dX11eVunNnNgcAKc2kqP8HaJ5BCCGEEEIIIYQQQgghhBBCCCGEEEII+ebjNXNq&#10;Biex3NrMREzMRE0dDM4CPbkTMTm9+BLivhAA0Gpulc5g1Yms7l9atXolVfXCqvUlrLqE6ayRxrcx&#10;iIgBtQqqESlaK1bsa9ef9xkuLwiLxWEpYeseYtcxgabBaqGv9XWtgxfC70jPACEUCW8ZVqjJPJyc&#10;qC+XuTGTjImFe4ckawO+3lMi3Xy9e3OEuJ2FZiP5hLTVnKr7OC+GpIh8CmOGWvgY2H6E21tcmxU0&#10;j6UtYRrQM+1ohfOdqUEozt3brGBSYlFzY55yRLOMXrQ+1j3Hjb0wL3buR5Oqu52D3tZ8ZQvDifj8&#10;XpKsabfbmnMkzjnEuCU26+jFjS3yNmI00zvnyN3Dm15404zWPEO1PsE5uBevgMuXsNUj7O4d9P4G&#10;tnysEygO3iSsHXebsbTXlpvtsF+Fee+V5yGZ9mP4UYTnOdOLhmx9H7kic/mcwCikPzd0+e0bowyN&#10;msYMMvYxbxsGkpuvDs1zYxiQmqibw4niCBr2kYwONjS9w4JO1/E2zfYoZijPRX9w2tFAYoqbuOP1&#10;4140g3nrmUxgyOTQMIMQQgghhBBC9uRvPvthu/2HP/4Z3OLk8U5OH//50z9xf/yr/+3i/vz8yi3K&#10;k2K9mEmh5ppfTkPTDACgcQYhhBBCCCGEEEIIIYQQQgghhBBCCCHkW4M0kvZGFFUbahgUtVmGmgnM&#10;CpjWmhcn5gpXAcWtzE8+mMg/AoBbr85U1+em5ZlbPb5CuXxjppfQ6sxM5wAEcOgUqvAmGl4G6E0C&#10;pnif+/7E4rDw8wRvhc+93dwLNWMtZPwi8W0JtZWDY7mwZHidbK9R3DJVUYTZkC06PqbEnMTZYRiU&#10;JaLfU5eXE3Dm6h3h/vbzdhHvWvc5M43pjFL2Zx9Ti5xpgA8vFMbn4nq2jG8wbHhyM48gqqMXSzO+&#10;ti1dpNflD6mXXQTUYTsI29027TCsu/D6MdOFKY1bUu19awOQjNHM4LQnboODduDNM6qq/rw4hZz+&#10;PuT6U+DhFnr7DvZ4ByvXgJN2vvbXoVdf/fk1roM2zika/6QmGTuQmzqTwvMjpDG8Z5pIZJ/ry918&#10;mm7zvh7je69JzDKa0KLGOp2xQNLxauTcTS5ZX1PC8Sc1vo3V5ST1HNZp2KenrOeBY160P+TYBhK5&#10;cWuCvG6c+5LNd9N3AhpnfGzQMIMQQgghhBBCJuCXP2nMMz4zvHn/K3179Xsfrm7ffTi5uVjcfqIX&#10;c6wvrXILlcI5q9SbZQCdgcZzpZ0QQgghhBBCCCGEEEIIIYQQQgghhBBCngNXPzYlEIGrd4kTgZrB&#10;OTEDzMxEDQJYUV9TK5OqoiiL2fytAl+50xefA4CZFlg9vLRqdWlVeSXr1WvT8gVMz83MASaBONog&#10;ooH0y/w/YiaQ3nvhj0cohMuJHQ8QxoVmGa24s/dW9LFrt898qJc06WsnZSSgXPxj12xP7EoxJtrc&#10;JrIJRYHYkJzwnD2i27Xe6/qypofslqC47uNjcfpT5+e0mU/NzqYWyfylTQtGTRSeSXMZm32kDBuO&#10;na5cW5hmDNhAOOaqZetuX1Li3H5dpzO5lZHCSPlsMnjJpXNnl6Tw2k3nxtNawmhmk+nMkyGBGUIk&#10;4DZToALEOeDyJYrLa2C5hN7fQO/ewlYP9TXiavMNNDNHIm+j483BeYgE9pMSz4Uj8QzMFI4oPM/l&#10;eQLjMSCcQyWaT/N9WJr/UsZlB3NUL4ow8GB7q2o6Zh0HwRzRhyOe+3v9Mog7NT5NaooyaM9N5FPI&#10;TrLuZT6eMNp4Yj5SHafMbqYyvsl84WjrMMxjPWgH5ZNrbB/BjSvpQcMMQgghhBBCCJmSzwRfNpuf&#10;/OjnWJ3bar7UVXUqb8uL1dnJw8VVKTh3irkUalKaSVH//6zpJoQQQgghhBBCCCGEEEIIIYQQQggh&#10;hJCPBBeITKXeAQAGNVERdWoCM6lQzZxAqkCB6E7PvxJc/lYAaFXOxWwGK0/weP8pquVLVHqJavXC&#10;TC+iVyVDRCCANmYZfSVoraPy756fTiGVE3iG+w8UeuYEmgarBb2W0LRie8G619YldXebtM6R5i4U&#10;z09TyLlH81KZSwkBj6jO7AUZCAJ77gH7Br1BmBvHHUTkZb3pCyLBdyKNG+sw01aGKXl6/FvGNxsd&#10;BNckDCfGDBdG33D+lBiycfbSd+RKiceeJzPLAJoxNhAgB58PrY+c6UX3Nvs6rlzbac/dYCaRMjsZ&#10;S3s8NuTSuYk4PWPhDNr3iNFMMs/PODBIMP9aMCebGWBVPWPMT1G8OoN78Qb2eIvq9i3s4QOsKgEI&#10;4NygTuosTWygsA2TiM83zKs5F6WkQD89t+yXrEy6phDbbz2fDvvGk9fxMQkH53CwztxPNBdl9u/B&#10;Lrd0O5Iag33Yg/4bzfM5U5SDjTP8t46239p04+FGx7pMPwbQr4j4nvlAjiSpyc19bV8dNSpK5fG5&#10;71hJChpmEEIIIYQQQsiR+MVPf9Bu/8Ff/S2K9fzhtvrw8Jt3nxd/fPW98/v5+ZVblCfFejGTQs2Z&#10;ahyGlGY2m8IGlBBCCCGEEEIIIYQQQgghhBBCCCGEEEK+5jiBAwRO4NSgTgxqcADUiTk10VILJzqr&#10;TxeFSAmcrOTy9AYiapUWUi4vrNJTK1dXVt5/Ci2vxapzUz0FzNWRNaYd0iqQWymVmVkgoj38+a6x&#10;N8FP8vhYX805EPaJ9HRzu5pWhFo6k+j6LfRkg/Mnxec99kCJjTBSicyZZEwokhN0QkgLxXhTiJrT&#10;6W/rvi13gViXp67OcmYh/XPD+tu67jNF+2RGCSPsIvpPmRh4UiLZnKlA6i31x6Yn+M0YNrTnHdUx&#10;I2hu6G8fHS9GbhqkNWOhyeE5juu5J86VMO7hdaFxSzrwfNt7krbUCMhzacgafUj/+Ka21wvvuQcG&#10;BOYZTZuxduBTWAWIOODiGrOLa9jqAXZ3A717V2+b1ceDnFgz9u9i0LMzoUHGJGYZwHAAj+bRnPB8&#10;4EWWm2P3TVZ0L+U/T/4YfpfubQwRcsYoB5spAP08hnmfKt/tDV5knJA0UUBw47j5/mG/9GC06R3C&#10;prnf0B+3eudk2vEk45bYpN0kCBiR00v/5n9rA4nw8zHGl2fgI0gC2Q8aZhBCCCGEEELIE/Drf/fn&#10;9caP/hpvFlfVW1t9uHo4+XByc7G4/UQvFsXywpazE5XCyUxNyu5XK2+aQfMMQgghhBBCCCGEEEII&#10;IYQQQgghhBBCCGkIzDMAdNtqgIiqmsBMHACFFQ4QMxERMzc7fdA57pyc/87s+pcAgGp1rqvHa9Hq&#10;0tYPr1CtX8L0ysxmnaJaICIQEUVf9ekFzCL7KntjYWcogDzwsbHG2iD59utOmJ02rdgkfxv1RNhG&#10;O2edLm96s4w2JUgr3zaZZoTHYqHvRFgq/mZ7cl1pvw3Ugs8ukroOJBCnx/mMzh9J3vbGF/WJXft7&#10;fmF8Tty8rei/PZbIR3xNuO+p2TbO5zDzeEr6xjHBfhyW7dD0ImcE0cYifTF2na7NZhm7tL1ejDmD&#10;im3mm4RZR6pNDy4L0pUVneeu+5jaYJPEVNnDDFCr63JxClmcwV1/An34ALt9B72/gVUVAIE41xpw&#10;JFvGFGNhzoxrEjOFnCFCYtfg5uLrp0TPzgvoj+Nxux4zxZhkrjum2VruxixlljFwysrV8RQGEjiO&#10;30qvjuvAw/FnbM6Mr22unqiOn8m9IYy2l4SpjDG2iPcpycZ75PySSaFhBiGEEEIIIYQ8JT/9C3zZ&#10;bH7yo59jdW6r6h/PVv/w7//03R/81f9+evJwcVUpzt18tUC5MClq8wxvoBGaZwAADTQIIYQQQggh&#10;hBBCCCGEEEIIIYQQQgghpMPVBhrS/AUUgINBDa4RJatVDgZnvevmj3J+cgcRFdWZVdXcUM1sef9a&#10;ytUb0/LSqvUL0+oKMNcTT4mYCEyQcBqoNYSy0f4gfkP4xG9Gj4WeoXkCMppIoP+y6WzYgdlGT1+5&#10;hVlGrMccaC4nYcz4IY4kZZ6RU9FNkEhpwk74ZUxBbJIR7q/jCNpZL4vjatRadD9S91vQFxh3KZuy&#10;3R9CytSiFbFbU7aJDI+J+3PX1JFg+3q3dPp2uT68bmC48MxmHk/J2Nh3aD/M13XUxtuu1hjIIC/Q&#10;H6uTbdpAa0zTGwKbBGzZ73YxvBikzfoFmzXvCI5NSsqYautrN/UJX46AqTa7BO7iJXB+Dbd+hH14&#10;B7u7gS7vm+ONcYb34wnL9tCud0wzhYMU7UecU4Hh/dSEdCYIwT0U8mYKYT2G509mpuDzeUi7zobd&#10;t9wKJo4mT9FNQP/i7vypb26eyExhMP5kDCQmq8tsQvBkeW4Zq6rnMjCaqF2nzaKwZX7jm3XysUHD&#10;DEIIIYQQQgh5Jn7x0x80W4YX/+0/2fL/+s7D+r/8l4ffvPu8+P6n3z/7MF+9OK30tJrrDOXCnFUK&#10;1KYZQG2W4Q00ni0ThBBCCCGEEEIIIYQQQgghhBBCCCGEEPK1olb2CcTMK/wEUDOHqnJmIiJmIq5y&#10;Miv1/OTXIvIrMYOVqwsry3PT1ZWsHt6YrV9C9QJanZmZdMJjQEQMgCHQWZmZ3z985ss/BtYTUU/3&#10;aFhOfA00Yr/GMCHUPW4yrwhNEwbHttDThTrLWBM9rR7Pqw1zJhChctyiv0icnzLV2IcmDEMjeu3E&#10;1m3hHhjHmFGKoS/87pmo9KIellvdeyRZ/9vWnVhfcNyK6T+CRyJzQn0vfg5F86HhRM9UIx86UkLL&#10;zddF5wZp3C5ef3Fe9J81KPgmv2A9EkH3zGAODjpneiFdH/L9TtB2prDr5wxMYrOTbduABfOUibVp&#10;2YpE20kZPPTMecLjPSMD6ZW9T3tunppmyA3iF8E+xlRhfsbGiTDPZlW9f3EKefP7wItP4R5voR++&#10;gj3cwaoScAIR14Q30RwTm0ZMasSVcQ9Ar/EmbhJS+ZpqTkXeKGOCfGf7c3AP1e6L+uTotVPX82RE&#10;c1Vcn89lpvQcBhIjpExRsuPYlEzRl3M34qn7z8GXgty98sTGN/H2AeTG7N7c6fMoyOR3cDW+uTdI&#10;Xz9omEEIIYQQQgghz47g5v9oNn/01/j0/NPqy+W72xfu8nb+brFYfqIX8+Lx0lCcWFW/9sBZpd44&#10;w5tm0DyDEEIIIYQQQgghhBBCCCGEEEIIIYQQQjYj4uo/gcDJoIAADtDaN8LErBIYnFr9XJZzs5U7&#10;PXlUnH/pzq//EXDQ6vEMy/vXqtUFytUrVKtXML00MxdYT0BETEQUkeIqklkd9fmv2Cwh3A+kjSva&#10;/anwopeLD3R3G3ITx7XLtbuzi8IyToBE+6cQQgZx+ODbKKcrBF/XuXpvhd+taF+8sUuQqOFb5i16&#10;VHHXuo8Fxl3b/DiIBZV9ATyy+dvGsGBQomHY/oTRxHXnDIwUtvHLCIXcFtdjxlRnBzOPjfE3/3bC&#10;1alCnp6ph6LY1CLwrujF5KtyVNybqLuNZhltOrxZxnB0G70+ajtjZh2xqUsd8WajhDjMXfK3kdAw&#10;whsMbGsiscFopk1jnG50uTRVAIBzDrh6ieLqGvZ4D7u9gd6+g62X9ZmF9NLTH5P3IM7zUWkHp7Sh&#10;QtvowrqfMF1xHic0CbHUXBgYXoyOrccyywCeqF4ThFU3dmf7VEzhMdMbf3yg42GnTVGO6OoxpfFN&#10;Zs4PJqER45tsoBOk6zjj1ei9XZjf4ZWpRIJmGR8fNMwghBBCCCGEkI+Jn/4FfttsvvnRz7E6t9V8&#10;qSud460tb05nV9dXutQzleIEAKRQk9LMm2cQQgghhBBCCCGEEEIIIYQQQgghhBBCCNmdxkSj9rYI&#10;Rb+mcE7MTM0A0aqaAUD9vvgKzi1Wdn7y60JERauZqs1Fy4Wubj9FuXppWr5AVV6Z6XlsPSEykN+b&#10;/0e8v8GESiwv5OsJPIPtWDfXM8OIElK/7SmvtdtK9B/EMYh3w+W7k3rzdShs3CRuzB3bt4pimfqR&#10;xMMAcm87b/dFUXdv2UbgftH97Yvuo7i2NcsIzFvCuNvLpxKD7smmN8SnTAP8dVuFf4ApwJgoeyM2&#10;TGMsGO2Zquxq5rFF/IjyfRyDnN1pdcFAZ+QyuQDbD3y16Yw0omBvXgORXr/KiXtTYW/ud1GflW6s&#10;6WUz1/eatpMzVQnbVdboA9aUaX22NUOfNOVRzysbBM1TEZtmbGCTWUg2GkiQxyY/MJjWdxFyeg45&#10;vYC8+hR29x724R308RZmVV1O4npmGTsPjTnh+WRjbGYOS00OPUelqedUH4/vPNObhCRNp6LxMkXW&#10;sGqquf7YdZwaHMeqqddXU/dcEzOhb8E2plFtn5due6wuJzFGSZn9ABPUsb/xC/psfxJKX9ZrD6kx&#10;4EBy/fbA/Pp7zuzYvTG/wLHu1ck00DCDEEIIIYQQQj5SfvHTH7Tbf/jjn8EtTh7v7PTxn7/3J+73&#10;bv/j2fm7h8tqLueFLGZAZ57xbAkmhBBCCCGEEEIIIYQQQgghhBBCCCGEkG8Y3kjDixudA8zMzESc&#10;E1M1cVItAKAyZ865CjK/Ly4++f9MUIlWMytXF6bVqa4fXmP9+Am0egGrzsx0DqBVYTWi2NqfotV8&#10;GkSmkZSHJhkxhuYN9oFuLtSRxSmI9XShucZWpgmJ8KfS5KfJCTbj2HKxe3FcLP7cRyAYXzd27eFV&#10;H9d3KNQVSCvgbk0sJDCxSIgCu7qqT+rV5RZJ7QlHWwF5dOkzmmW0SRgztUiIKncR9G98y3n2ws60&#10;ICnO3tBcNon+2/awp5nHJlJmH0cxQ9g5XQOfhm7/wWGn6joeRYYVV+9Ji+pzdbc5LV3/DcfquqsH&#10;guxMPnydbYp/3FSjzpEEhh3tHGg+HSOC5n2J8+bzu6UAO2uGEOQ9Obe2x4Mabz6KCUy1Dt85yIs3&#10;wNUruOU99MNb6N0NrFwCEIhzQbIbc5Vt853M0BQdLicaD8T0YaMbvfYJxPbHJlMcTz6+bejLO5Eb&#10;HMMbPX+OxOfn2scE9Rw2lzCKQ/1WEiYoPUOpDfN/yhTlYLMMINGmvdHFEet4jLb+j2QcERuDTNim&#10;R+eUwbS0rdEP+VigYQYhhBBCCCGEfA345U9+WG98ZrhY/UbXenk3u3q4+y+u72e//tLOl7a4PFnZ&#10;mUrhAECgJoUaUBtpWOXEf7bKPf9KEiGEEEIIIYQQQgghhBBCCCGEEEIIIYR8zajNMwwQBycGwOo9&#10;UqhoraDT+q+gqpwTnVfmzBWLe8zdh9nJ5e8A/U9qKGz5cO2q5Qvo+oWuH9+YltdmtmhUpQIIRMRE&#10;RBGptBoTjb3Upbm3YLeC3y2F45Y0jtjOLAMpXaVPx0R62WzESWLl5SbTjNT+XUidP5a2wwjF3EkB&#10;fpOtvLCzy7c1H2v9cyTw30ET3MbVFrvBvAB8KqHvgYyZWowZTmxDzgihjhjZJhKLdXc1tdhK9J8Y&#10;ACYxtQjyFZtlTGHGcQih2U87Aqc0/vuEPahr71JRC4AlFAYHQ0xfj543j9im7AxRftrTxc8n4yYD&#10;I8NiKn7ft4fGKBgaPYj00icYETTvOz/4MSVnmrHxegR5yJvKhAyNYfrjppjPp0DMahMMq+pjpxco&#10;Ti9RvFpBb99Bb9/BlvcwU0CcN9dqsma9z8OE+EZk6e2DiA0v/L7ASOE52LZe9wk6MEEIZsVRWjOi&#10;3rUTpy9s31PmPdsXm86aGyiTN5NTmqJk9k8xZo/0794c6j0rQsOpY9XxwEACkxXlqFnGqIEEsE37&#10;/9g4rG7iAvn65f+bDg0zCCGEEEIIIeTrxGeCOwB3AP7tZz/Dzf2sPFnYjbuvbq4g89+64vLU9LwC&#10;ztS0EKcmNlNvlgH0DTRonkEIIYQQQgghhBBCCCGEEEIIIYQQQgghB+AAgQkc4ILdqgCkUJiJGhwq&#10;dVV3CeT0/J25yy+hQKGrhRlmtn54gfXDJ1atr1GVV6blC8BcqOtcBDcAACAASURBVIhrTDRi9bU3&#10;HBDZIKHzQrHQHCEU93kxYKiB9NttwP7t9mb1/ma78fkYJ9baBeGHgunj4MVtI44Eo7FPKf7MvZ07&#10;ZURyuCoyJQ4MxZ0AOkOETHJ8+zDpDnSi0u3MTmJTDpFasI/Nlz45seh/9K3k/vwdSYWdM0CIzTp6&#10;cYf7N/ixxKL/VD7C9rJN3jdi6fQP8vNcjSCl7W6YzMOn7cpRaNaPoWfcgWH5j9VdNupojO22LZ3v&#10;hKFCyiimzlbehCWfoNC8YljCOUHz3sYqcZmnzCJyJhIJo5pcenJC+8E4CV8H3nSgM08xM5hqfVIx&#10;g3v5HbgXb6APt7Dbt9D7G1hV1tdE5hn5qe1You4NgvHs4cl61W5MYBSSE9qHc1uvfzTbYwL9vFnV&#10;LgnLDWCH5rl1hUi7CSUMJOrt3L3MRMTBTenFsa2BBIZjw+RGKE9Cpm62Ks9vkIHEMw1LZFpomEEI&#10;IYQQQgghX1P+5rMfttt/9pf/J+6kWJ9p9XZdFG9dcXEyX76/Wrv5BSpZmCudaGecEZpmAACNMwgh&#10;hBBCCCGEEEIIIYQQQgghhBBCCCFkOpwDABPnACgAJ6Zq4pyZqohTLaBa63qkUBGs5PTqt3Z+/S+i&#10;ClTrcynX51aurnR99x1oeQ3VC7NqgcCZojXPkFqyZ0BtXtGZagyeDcuJkaUJtg5jmKd6X/AGc+mL&#10;IbcVM4fi7Vh3efwH2cYEfZtin0IMmFPkhWWZO7Y/m96o3VqtZKPuDFL6L5TvDFa2SWb49vUwjm1F&#10;+09NSjgbmwaEb5ffhaxhRaYjjJlkbDJPCMXb28aXDgh7Nccxs4zeOR+LWjXo6tu27U0BdsZEPvyu&#10;ffsxN20mNNJvt6y7XrWHXc+iMW0wtmPUMGI8/sR4KdJrQvWYIr08p4p7oyHMGD4//m8qj03asjnJ&#10;mIXEicnVlU+3BJeE23X0fdOM1jzDKogI3MU1cHENt3qA3r2HfXgLXT3W47pz7fwNX6b9FOC4QvYd&#10;DREsLIzUtVM5HwT1PNF8Mnr/hM19pWdGlJoPD0hZsvynmEPjgWks2sFA9vUzUOjXcZDBLZpl7trp&#10;6vkI5iM5wslvePO3gYn78NFMf4Ko/D1Irw2H98ZjeaLbxscCDTMIIYQQQggh5BvA3/0v/027/Uf/&#10;4/8NKR+Xt795tfz8f/2vvvzeX/7d2ZktLsv540VhmJs6Cc0zgL6BBs0zCCGEEEIIIYQQQgghhBBC&#10;CCGEEEIIIWRCQvMMNGYaJhAxhUFgzWu7zeBNNMTN1nKy+EpOLr50ePmPphBb37/Q9epabPXC1svX&#10;0PUrM1uglWBLbaAhoogcGMxMGnMNicWesWhzTHs/EOIGeteNYuaEILwN5sm0ZqHYUKJ923CIwDcV&#10;d3hsLK7DyYlzBZ1AO18sFukkQ7OG7VIYxx2mp/7rDwgGIvdJ2L3ONxmNAPsbPaRMJHJi61avmzse&#10;nxt7AYyEn0p/zoxj37ymzD6S5zzn06sZDbJP6r5J83Lptiy7ht6279yYWxeJDEwrdjFqaaXbzfgb&#10;6p43+KwM49rBKGZQnH6eaPp1zygjONnPBVlDmF2HxNz4sY2Zwo5mIfF4EffvbdPqzTL8GGhmgFX1&#10;scUpisUZ8OIT6P0N9MNb2MMtzCpAHCSYo9txPaevn2R8DQMPt5MD0ZYNb4KBICeynyDP/bk0vn9K&#10;txXfV+J5bzIGxhUTzp+9+trNQCLfPibiCf0jfB0Oxr+2OMbGwwnb9LHz25sk0DfK6MWdtDfK7N+D&#10;I/bhXjSDcTo3Z6TuUaa9TyeHQ8MMQgghhBBCCPmG8Q//879utgxXf/a5rf7f1/fV99f3v3n9b933&#10;v/j783u5v5y58rw0zMWpoVyYFGreQCM00iCEEEIIIYQQQgghhBBCCCGEEEIIIYQQckxCkZXBRNSZ&#10;CczErOrpfmR+fuPOLt9CAaflwszmtrq/xvrhE9P1C5TrF2blFRrzDB+8QEw6Ew1r34TeSJatNdxo&#10;BH+NcUJPIxdo57xYLRQ8t8LcEWKhdrj9dFr5lOHFLoK3pOp4y2u3ERZaIn27xJGnb04hvX2tWcZo&#10;2i1pbLKN2Ukq7t6x2CSjDXxqs4x96nwomg9F/PsKYb3wdjS5zfZY/Mm0hmkKi9M6UXcbZsonIAp7&#10;0/mjRGYfsTh1Z1OBI9OOe7GxxJ7Jq8PwA6n0/QLa/eg1TQvTgb5pRR3m9mYZYTjh6RJ2iVTfawIY&#10;a6fbtP2w3YTFKNYv1Hgu2Lp9b4PPX06AvSHtu5qFTIGEbaY1VjGYar3fObir13CXr6DLO9iHt9C7&#10;97ByBUAA5/Jz8qRmRHF5RmNrPNG3l7U3FP3zpxKf5+p5gjyPGl1EU3c8tk1qkvFkZBwaNg6MY8cn&#10;qOcnMsoYzFk5U4xgfswZqhxErk1P0ZdzTkrd14PMNf74EZxL4vxOOG5tNAXrecTENwK5/NI442OA&#10;hhmEEEIIIYQQ8o1F8OHvgA8A8N8ZPr37Qr86ubh9o/e3n766nf3zr+Zn9+fnVydWnVVms9A8A6iN&#10;M6xy/OZOCCGEEEIIIYQQQgghhBBCCCGEEEIIIU+CwJk3uzBAxGChwlQLlFprgURURFZyevWFnF//&#10;MwyoyscLV63Pbb1sTDTKl9Dq3KAzBCYaImKojTM6dVe9ZdIo0QaaOakFzibSk4s1ye7OG3vDdk7r&#10;92RmGW1Kor/x9jbXxgLfTYTiupTgLkxTKrwJBIIYvtm+Z2KRi7rZJxKea30jhA3pi48PzDOOKIz0&#10;MaZF2ZsFjmPmFHsZSCTT1Scs01i0nzzXZLDdFu0eon8vGE0JSnciYfax6fzn1JvG415v/z7hAT3j&#10;jX3D9P2zrSsZ9qlsGoL4k/nLmUiYNec388YehhG9thNPHCI9Q484XeE4FYa1U5/LjSHbGGdYvow3&#10;5T3Zbw4xXWkMjbo5tzHPsAoA4E4vgNNLuJffgd2/h968ha7uG6ONxjijMd6QOO8Hj7OpMTUg1/cH&#10;4vOJSZkvTTqntAFjl/TH7dozqanCjsYwu8cRmitgaChg4XntRRje+xyajpH9Bwa/k6FCdOxodXzM&#10;Np2b4+M69ft6BhJHqgifryO06Y33dDmjn/rqTKiU3HwM0DCDEEIIIYQQQr4NfCb4bbP5bz77GT68&#10;d+X8Sv5/9t6lSXYjPdN8P0dcMiMyT5472VSNpDarUnXRtBgzaTE2NovWjyDXvaqdFv0P+A9moZ1W&#10;syY3PdbbMZM2mp6FymwWJbWNVbVUqmIdsnh4zsl7ZkQA/s0Cl3A43AFEBCIzz+H7UMWMCAB+gTsc&#10;wVS+Dy6mF/ZicnEwuf6j1Wx8K/MsyQ5VUgMAoqNcQ5xO1v9lX74eLflf9YQQQgghhBBCCCGEEEII&#10;IYQQQgghhBCyNwSo5BklChGxUBWoihY7aSHRMMlkgdH0RqZHbwD9F1ib6OrmsabLY6SLx5ouXqhm&#10;x6pqqiRjHrxWSB5FK2NxUvoUqsRb+SOXZpTtcTe1UskV8rJbs2gPnm3CgbHP/WNCIofhLAJlWNMN&#10;bUYDnF4z8vB1vaw+ofmSUFh0LeAowpB3Efat0d32kLBiE2lAV+31HGpAjOEVH2pLsM3FtVmNU+BC&#10;6wr9hzc029RWRkz20RpGvidqXS6Xti3XqMaxUl/zxDuPfga9WjOx3dUfqr9WV/WmTVYTngN9xqm8&#10;kazH2FnPpJRwuPVi5z7XG6CIBspj60t1TLdoJkZs+85zW5zrtZRXaR7LV5v/ubeMJpCTlzDHz2Cv&#10;z6GXp/lPm+WSDTHr9qA4x4MIJFrW6+Yi5xlS7mqtH44uIUJs3WsVig2x7rXIb3Ye58biVX4ORK/W&#10;vUtRvGKHdHF0CBVqa4HUr/vQ3MibN+AYD/49KTJGvQQS7rHl66EGYj/rQ6uQCei46fv9BYb8nk52&#10;g8IMQgghhBBCCPmB8fdf/FX1+tPPfonVcbYcX5plNsWpmEfTxfXr+cHMzOzSHFrNEklUxVhtiDNG&#10;S6l+EkIIIYQQQgghhBBCCCGEEEIIIYQQQgjZM4VEQ0ShZVxORUSsQkXVGijWiVgxkMn8rTk4fg1V&#10;sVk6haZjLC6fabp6pnZ1gnR1otBxGf7Ks4+iIusYZJ4jq/5MLI8Ti4iq1kLAVVjUD4UGMpbVJnkf&#10;I2bbpjT7hEf3FCzti9sVP0dfjrMbFO3RbX8+uEHF2jzZS9g31sD+yVo/AA044coBZm/rk+y9oP4m&#10;oX23jFhdbe2PhsL79lubAeFY+2th1ftcEFouv03jsG35Yl+WUX0WKWebc+LXH5V1lNdWIIQdmntA&#10;d/B7LetYX2d5OahEDxCJnu/OPm9zTnx5hrvWeNs6RS8biGa2nduu8KRxmEgluxBXnqG2OFBgjp4A&#10;88cwy1vYi7ewV6fQ1QJALs4YxJOxbhCagfltjnUZMHC/ZwmT/70nJCeqPi+nH5rfnXamVX6zI10L&#10;lGK9uIjzOm9YrMHYeYxbvrPsVqx7/5PiWlyvB7ExDh6LPY7xvvBvXhtZowYcjDsVqLn1ItIFijEe&#10;OhRmEEIIIYQQQsgPmH/+6s+r1z/+618hXV0txpPpIkvlbTI5mk7s26MFxkdIRxOrWWLGma3EGSGB&#10;BiGEEEIIIYQQQgghhBBCCCGEEEIIIYSQu0NMEYg0RUDdFvFIUVUrCiSa2hEEKmIymGmK+cFvYcy/&#10;mnQ10XRxhCyd6er6hU1vn8Fmc2h2UDwzu6ijSkmrQAARqJbODK0ygEFZRtlMJ6gdfED1e0cspRkK&#10;07VJG9rK9rmDoJ5frZeDrgkUnObExj0qUUEgdL+XsK//9O9tg5yBOT3QWLQ9yT4U2Pfrjz0lfZfQ&#10;f2PfkICjS5Ti1d/Wtjb5x31QE0s4n20kPHD39YUVwUpRm5qd+29Yf/UyuEQFxCiB3fLj+zVonbMu&#10;9y+D5ohe036fW2UybY1wJQki9dexz5xj20Uv7f2WQh6w69yuBfTb6hSpTR0p7s+qWf5+cojRsx9B&#10;T17CXp/l8ozFFWAtIAZSSkLye/pWbY3j3iS8AL6/fd2hyOdbsBcJU1G0c19z1+DcZibetVyXFEVl&#10;RLtKFVrkN7vT+DLgX6wtX+x8oQownBBl9yJ2ZmBZR3tdsXEd+Puhv275Q1ht/gEIJNz+3rfUi3RC&#10;YQYhhBBCCCGEEADAr//mJ9XrH//1r2D0ZpFiugBWb5az1eHsajJfCI4TuxxbSYwkqmJHdYHGaCnV&#10;ewo0CCGEEEIIIYQQQgghhBBCCCGEEEIIIeTuEEBhBCjcGRBALUTEKlQUKlAVKAyybKzGqIzn55jo&#10;mRycfGtgRdPFHMvrJ7CrR1l68xxZeqKqY4Uiz3IaAFApJBrlzyIz10y6BoLnVXP75uzccOtQT0vf&#10;mZhZIibL2ESk4TNggLhvVZEntpdhbL8pfUO+fsi4dtzewr7+uds83Vrm/R07zGD44emYZKIhmnAv&#10;s0A435dk1OQZPdsfC/z3EW7ERB/lsVGRwD3nb2vrlTNVNsnJVocHMuRt615NGLHD9Pfr7yzXu97W&#10;WfjuuReq262rUX/PPmvZAbeZfedwTLbj30sajS/XHk8OU7W1n9Bgp7mt63oqUQ26+1yJL7C+vkQF&#10;Ym1ebTJG8ugFzPFT6PUF7OVb2KszqM1y6UZ+by/aoFDZRd3g3bNiMoWqT+7+A5oH9iJhKoqOtLMS&#10;GbUJi/Yhy6gKuieDhNvHuxQq3KWsoke97jiGhCp7YyiRg3utlutY2xAGr+HyoD0yhPQmJu1q6291&#10;A7/j/pLeUJhBCCGEEEIIIaSBK8/40X/+vzFeJjfn381uvv0vP3vzyc9/cXhoxkeZ2hlMOi33q8kz&#10;ACC9r9+6EUIIIYQQQgghhBBCCCGEEEIIIYQQQggBAIhZyzMAADa3aYhYVSsKm8Cuo2GSTK5xdHAB&#10;BZIsG0NXE13dnsjq9qnNVo+RrU6g2WH+x2H5YSKiIqJaT0jWZBkqENFmkLpX3C0kUrh3aUbflKbf&#10;zr7yi1iA+A5sAqGuNXLn2gxoBwK/7uetsox1weE2bTXmMVHGtuKSuycWvHfPXZvUotzuf943mB2t&#10;v+virSQTdeFCrYxIkHiT9u2DsplVbthZrzYpo9rfEUaU77vqrvbrkVf2cYUVfn19JUXSIqzpFqXU&#10;1/iu+mNuiXzfurwiKqJw8dcK957h9inyvrFqOPVuKgZqNK1rbnt93URUUh7flNHkg6Fqq/lk5o8h&#10;8xOY5TXseSHOWN3m+xoD2UqW0XLPClljqoui7V6649q8NwmTP8alLWw9RjFhUPPY+HzZrmHD9rN/&#10;vQgP41Aih00Z6La+vv7KQtvLLu+N/vwYXqhQNEIw3HfiTex2vc1OA3+/GlJ6E2l7ba0t+yjO69ax&#10;fLjfJ38oUJhBCCGEEEIIIaSVr//3/7V4pTj+i1e6/Jen19nP0us/PPuJ+eTVLw6mNj22BzIzSCea&#10;iZhxVhdnAMAS/C9QQgghhBBCCCGEEEIIIYQQQgghhBBCCLl3TB7gBkRUVcUIYPOcpzGq1hpkaZLv&#10;mljRya0cHF7LofxeNDOaLo5gV4e6uH6u6eI5NDtWmx7ClXIIynSxE5UsY9z5+94ZyjL4KdIMPt+7&#10;NANol1r4P0OftZXr0le0MQAxWUbRhGYgu9zsiRliUozAvusNkVD7VmPddc7u8Jx2EH3SebGtLTgf&#10;2t8va5vQf7lvLdjtlB3FCf2H+tkWNK4dd1/DIs5qtQValBGSbHSue5FcdV/RRbmvK6zolWkG1sII&#10;EZT6o665F6LWZ6m3JXik22fn3Jf795JkVJW33B96riMSmb+dkpjWMp253VGGu2/Zhr7XhbtfY+yQ&#10;S45UFWqzfJ/JIZKXP4JZvYRenubyjOU1VBUQs5YiOYKkltpjPSrv+p5JxdundvyAa/N9Pfsxci23&#10;3Rf3yhDfmRoXc4tAoiFF8cdUET94m7Z5RQ9QZJuMyhWjaCFU6CP1GWT8qzUOw3o4Ym0vx7thQ/K2&#10;BxszxEB43/2reneb0zFRjfj99dl3f8lOMK5ECCGEEEIIIaQngotfABcA8L8pji9e2cXByXWq6fV3&#10;z/6D+fS7f5rd2Mt5YpN5atKxZiMx46VFqoqJiMBWvxkQk79Wa/ibAUIIIYQQQgghhBBCCCGEEEII&#10;IYQQQgi5F8oAroERC1t9nFhYK1CbxwA1NVokAWU8vQIOLmTy6DVgYbPlAZbXz022PLHp7XNkqxNV&#10;HTuxcUBERfMYr4qTsNTKqBH+O7K2p8I/CFnGtiHfhyFpiOKHTr3mNgQNReiwJnEo3pc/3dedgdFB&#10;wpH+OQ7JSu4pSB0gJr0I7eefOyksA74kY8jQf1DmEZnGNbmCV7/f/pgopI+YYZ9I6LJGP81NLWPr&#10;CyM2vPT9bHIvZYGsj61ftx3Hl5KMsh+oV9pLllH89GUd2/S9JBZqDof0pfm+bd3w1hr1ithUFlIr&#10;OibBiZ2HFtFMtUtbG1rOb3mcavGzbJdaaAZIMoY8fgnz6Bns9Tns+VvozUUu1nDEGUCbPMNdUwPm&#10;gjbJzj6JfYcYCPe+1qs51Zce2fjYrRhSMBYTKpQXd0yo0Nq/IdrVUcWWtMmo8rW9XQxVk031+e7T&#10;u2ExscWu4yzNm5j7OnYNB6Uofb8P9yDW3wHmtP9dpTam99VfshMUZhBCCCGEEEII2ZwvJBdnAMAX&#10;ihdX39l349llkowv//XZn5lPv/un2fXo+igTHBqTTHSV/1bCjDNbyjKAXJyh1kj58z66QgghhBBC&#10;CCGEEEIIIYQQQgghhBBCCCEkxxgAsAKz/sxa5BINtaKZTQAk5TZJJiszm/4OwO+MTSewdqzL6yea&#10;3TxHunqk2fIx1E6ggJZP5BZRIE/wlrG0IqOXZwpR7VgPyrl7PwhhRpuAwd+2aaIzVt4d4XfJyUG3&#10;PUXdF2SE6AyM7hyOjJg+qm1tx8Tzovs8+zHphajU38fcMi1Ptd8l9O8eH6qzUZY22+iHjPu0e1ux&#10;x2BELtc+cyGYF0d/YURDMrHB8bW8utlQWCECKa+9ov9tY9doN7x+18QTG7S9LAzhK7iqL9au0P0h&#10;ds9w1pr1qtEteulDdI2MlOWLZtqC+DH84/11Q8Rfl/OJoWqrE2COnsDMH0Nvr2Av38JenkFXC8AY&#10;iCfP2Oi2FL0F3lPIfIDvEfX73LqDITFCUJ4SatYQUoWYdGpnvEGsLTCICwZqF/Y+hAotn+9QfOy+&#10;XG13++ucmvIa35sUZZ8iubb56Q5/OZ61G9WexC+h/xYY6L8DWq/H++ov2QkKMwghhBBCCCGE7MYX&#10;gtfV61ye8XY6vzSXp5evTl8lH/3JTw8OrxfHVmWGVTLRkYhRW4kzQgKN++gGIYQQQgghhBBCCCGE&#10;EEIIIYQQQgghhJAmrkTDwqixViwAGCisFRWdAIARUZuMF2Z28gry9Gu12QjZ7VxXiyO7uPpI7OqJ&#10;ZtlcNZsgT+oCyAUaUvg08tC1AiLrmJpIPOx8r+KMNglGLAzap73NAG592x302Q8KutUKokFQ/ynq&#10;odBoZxh453Bk6Jy7HdDoNjf0X87AXrKBAegKUreF5RvjEAgubxP6D7WrS4ARCu3HZB2hdtee8H7P&#10;VAKIHuKJkDDCz5P3rXP9xpuTLccp6u1slNmzAXVhRH5g37nj9tcXfvQ5zsdttzsvgnPKXyPcdSS2&#10;djj7SLXfWlbTVxYSLLptbgfKi12zjWNDKKLb/fpC4X2BFGOgUM3yzw7nSA6PYB7fwl6eQs/fwS6v&#10;820mKQ+EqtYlGkGBVAtV+9y12D12KKmCMz+GCtt3SKH89bDaXvS57d65W8Mi536IfseMPm1UF/IG&#10;82IT/GKHdHH0FSqgKdYYVJLRxoACib2N0YPlh9bfDx8KMwghhBBCCCGEDIcrz/jsS8xPnmWr89Mr&#10;O//46vXJn5mf/vYf5ovRZJ5mZp5kydiVZ7gCDbVGyvcUaBBCCCGEEEIIIYQQQgghhBBCCCGEEELI&#10;w8AU4gyTv83FGZJYWCsWKkAmqjCAFUBVRtNLSWbn5vDkG0DFLm+OkS4e6+r2CVaLF9DsSNUalBqG&#10;XI5hUUUdxY081yOQ9yrLKOkTtvODwF2x91hg+I5kGSX1zHyNkACjK+w7WBi4F6FzFXqyff0852HX&#10;unRgU+HBtoQC9l3Cidrx3r7+Z9t2QAprg192rA0hutoeLPuOp7tPLA8eO5VuhtwVRmwsXNkiv9sp&#10;69hIXFHOteKDHgMRqr9WZke9fvt80Uhs3tXmdSw03nWfcI5TbUonthXNbEQl5wmLZjoP31BUE0K0&#10;viqqtfnnoymSpx8Dj57DXp3Bnr+Bvb0szpmpyTLqp9+dyIE51HtyDnDufQlTyY6Sgea9zxNGdayH&#10;MfHUzoT6O5RQoa9AIl9AvDF+/8QE9bFxOthjTY8e+z7S6x7mT4CH399oKz/Q/v4QoDCDEEIIIYQQ&#10;Qsh++OpzXAG4AoAvFM/OfmtPj15cGJtdfPPJz8yn3/3T7BrXRxlkZlbJpDzMjDNbyjIIIYQQQggh&#10;hBBCCCGEEEIIIYQQQgghhDxcjAFs8VPVQETVqooRWKsQtTYBbFLmyGQ8u5Tp/BSqv9Usm8CmYywu&#10;Prbp4imy1SPN0keAlj4OQASSCzSKj8pHd6uoiEoeAn0A5gw3XeeKGWL7xIjJHMpt90Cg2raArxsC&#10;dvfbOHReBnzd4G9n6Nc/x40EL2KhRkV7sv+u/Q1+2Lrr/LUF63cN/UfLDkxVP7TfRWy/OxEVtFBr&#10;UmnrcaUQDlrsI/5UQ+T9lsTmoC/r8Lf1rV9CxgtIZxk7y0K889sUaNQ/qIlggOa64MozutYM1eaq&#10;4Upn9jEHvdtFrS/ubn1EMlqsuZFrLdZ+t87qmi3XQFVIIRBRtUAGwBiYk2cwx09gby5hz7+HXl9A&#10;s7S4T5fyDPd8esKV2EStxCfaPDlDnP+QLAMYRCDRKrqIrI3lWA0qyWgjJgzZrjAEJQE/MMFApwSq&#10;RRA2mDws9B1pX7gLubuwV1W3TYABr+M76m9tfO+rv2QrKMwghBBCCCGEELJ/vhC8qV4rXlx9Z99O&#10;55fm4vTy1dmr5KM/+enB4fXi2KrMsEomOhIxaq0Yq5JaxaStcEIIIYQQQgghhBBCCCGEEEIIIYQQ&#10;QgghDwWByfO2UIiIWnWSsZoZzWQKqBojmTXTVEaHv06Mqk1XhyZdznV181SXNy9gV4+gdqbWmjLY&#10;KqUwQ/Korxvhw70l1ELBT1eaEUvRh4iV8xADeP0DrxuHQ2OhyM6Ac+xcxSQa6/d5kLkZ+q/2uoMh&#10;cEUAVWC//Kyj8i6JyU7tipRdtstta+PYKgwfJhr07zhu72yQ53bz/1sJIzxqx2PdjlhZ6k3vxvF9&#10;aQT8+5Xj11+93EjW0das+NxuFWN0CnbqpbvnOm/TbnMwdD0DzbC9u1+XaMY/1hVfuMe3rRtdkhop&#10;zme1mpbyjCwDRGBmj2Bmj6CLa9iLt7CXp9DVAoBAjKlkGZp/EXAriJ0oNO+XA+LfT/qIVLarCJu0&#10;v3Vev2+EhAqx8W4wwM3VvfXv8ZTWZD2C5rWm6/38Lrkysd0bEvmONPS89m8CUWuU21//en5/+uuP&#10;b7/+VkfjYX5X/2FBYQYhhBBCCCGEkLvlC8Hr8vVnX2J+8ixbnZ9e2fnHV69P/sz89Lf/MF+MJvMM&#10;MkusGduxMbJSlST/HwBIoqqZSPles4fwhABCCCGEEEIIIYQQQgghhBBCCCGEEEIIIWtKcUb5510W&#10;CsAIrFVILtLIRJEZZCKJMalO5+9kOn8H4H8gW0x1efPEZqtj5AKNJ6o6ARTQPMRbCDTKFJ0iz7aJ&#10;3GlqzQ/xhardRJYRSnw+vD+Ra2on1uFfKf4pw6Ebh0RDIfjOYKQ/5H6C1j+2nq6NZXv97O8+R2Jb&#10;WUZJLezplDd0o/16yva5n5V0tb8MGQfb3ZfY8UPkdF3xxbq6qujGzNpSGOHXGSLUpWrVCOR6d5Z1&#10;9Aie+/Vvevy6sW5h69e1cx2QTzTWhE1kCFU7pXojXj27OmC5CgAAIABJREFUhNs7ZTAan+t+PxtB&#10;7qL9sea1tT0qy3DLLiVVQHE+i3FVhWqWb5seIpn+CObkBezlKezFG+jiFoBCTFIUIevh8CdpY6K8&#10;f/KIPtILf70E0HpPHESq4F4HIdHA0IQEA7UvCTGR1UBf1WJdHMLFERHfQNF6jYW+Bw1GbEyHiFPE&#10;FvE8wRGpd8/Smz32t218+/d3z6YW0hsKMwghhBBCCCGE3B9ffY4rAFcA8IXi2dlv7enRiwuj2cU3&#10;z35mPnn1i4OpXR3rSA+t4DCXZIxV0rU8A6BAgxBCCCGEEEIIIYQQQgghhBBCCCGEEEIePvmT59cS&#10;DQsAUBEVVViFQLMq6yQyTuVw+m0i8kqz1b+I6ihbXD6T1c1zTVdPNFs+ArTYPw9rioh1/ngs/3sy&#10;VSnEGnv6u7JI0rtT2NBWDnoec7+EwqChAOnG4d+NQ759xBj1Frnneh36V6hINC+6z1mUt6qYx2Ul&#10;stm521W40dq2WKjU28fft0/VsfJ6XQK6v37Xxt+ZMv48cOdL45htKOqqsueetKW2q/v5APXXhiIi&#10;rijRQP21cgYVloTnnUKLurzKekgz1uNWygzWJ26I+VOuizEZTE3ModK4xlqvOY0fX9bd1a7qfcs1&#10;ne9QlFbdwCUXZ9j8Hi6jMZKnH8GcPINensFevIG9uVyLNiQwQSIt22vo/A4FEtV9sUWI4p+OreRS&#10;0QbE1tSeMpkuQotTm2Cg6u+eBAN+cUO6OCLXRrVGqHMNeWtVTJKx8ziX83gjqVjfsmNyiuKEKtaL&#10;pziv80ZECt1xMPbY3z7je+f9JVtDYQYhhBBCCCGEkIfBF4I31WvF8cUruzg4uU7t6vq757k849As&#10;jtKlzGVsJpnNElee4coyKM4ghBBCCCGEEEIIIYQQQgghhBBCCCGEkIeOAQCIFok0FRVR5HHcXF0A&#10;m43yD4wVo6tk9uQV5OnXyNKJpsu5rm4eYXn9UrPVE9h0rmpNGcosJBkQEQtAoIU6Yy9JtrZ0Zs/U&#10;f62cTY+/H2JhUF+ksVUwNBZsDoYkY0KMWL11WcY64NojYN+6x/2yq3CjDT9UWpNiAPHQf6/6w+Hp&#10;zuMD0gC3Lbt2veEocEUqaBdG9Kq+Jmuot9uXtUQOj8o0tu5+JMceuzyispAtCeXwS6lFuLmuycRZ&#10;M3r8+fC6SDf0XvZ1mOsmKqPQ+LVZzvs2iUVo3rt17muhqu6gzntVBbIMIgZy8gzm+An05hL27A3s&#10;zSk0XQEmyY8tAufNdnet17tezJvcTzZnfZ+r3/NCsgxgPcYh6VS9vC3x+1u+H2Jexy50V6jgfra+&#10;qLBXwcCeXByxAtdrdViK0nrsIDahfclfvDb7N76YvalxbLnPUPaku+lvQ/jVu7/+5+Q+oDCDEEII&#10;IYQQQsjD4wvBRfU6l2csDx9dj27eXosBFpnMZtPJfHWzOoJJplaMAYBSnlEeKolqKdCgPIMQQggh&#10;hBBCCCGEEEIIIYQQQgghhBBCHioGxihUTZ7n1NxxIRBVUShUVCHQzOQ5UrEYH56byeEZ5k9/B2sT&#10;3F48tdnyBOnNM5sun6nqtIqUi4GIqBPlzB/KBBWJRsE3wU1plj/7FhtKePrlPUz8kK/PzqHfWmVd&#10;gd/QuYqdv3WQcx2OjGci3bzoD5W2sY4FhvuOfTRyWpYZHZe6NKAhJ9j18pG6FMPPiNeFDl6uuGfd&#10;bptdyUitLucE1VYGT9axTf1d+HO/FoHeRRbSUlfw87VXyROMoLkm9Plz4fJ8Buoc0jcRk17E5m5t&#10;PsSuuYBsYxNRjUKD9fVG1vWraiXNKMUZgEBmj5DMHkEWV9DzN7CX76DpMt9mzPp4FOc6eNIHvAfG&#10;gvYD/Gl5bJxK/Zd7voH6Nd8mndq9Yc49c0jRQGhxCgkVgjdNX6iwyXelDvbhUkBDp1AJfMp1KC7L&#10;CByLAb8X7UUe0afee/oitKf+dvpVevd3YEEI2QoKMwghhBBCCCGEPGwKeUYp0Pjk5/+IcSLXq2V2&#10;bcaT18noaGoWZ8ersZkjsQeZzRJJxlrKM0qBhivSIIQQQgghhBBCCCGEEEIIIYQQQgghhBDysJE8&#10;yCpVsFDzaKmIWgUEmtX+KkxmJ6+NyB/EpiOx2VSX1ydY3rxQu3yM1fKJQpNizzLwa53QYi7QUBWR&#10;baLmoUeb9w37tj0W/f0K3UnxTxkC3jkUGgv81sQZ/jkOPeE8hDr/dj5tfVp8aETdT37YQclNQvsh&#10;mjKElnIC0oBgeTuOR8wlUKh41ttDufDWxqEWoAe8uRdJ8fpZ9FAmfVdZRkO8ESh3CFmIj5/D96Uc&#10;rWIHf61oEyH4fdN6PUNewTGZgnut1JrWY862iWL6HO9fp11rXmtZxXkupRmVPMNmAAAznQEv5jCP&#10;P4K9eAN78Ra6vAEgECkEWcU9GZX8pE0itSXlvHDnRtc86Ul9fNftLsehXahQnx/l+4ctVPDGxl8o&#10;ov0NjWGnrmDrZt0Zoa99GFCMEa13YBFK73oR7O/ev//80PpLtoLCDEIIIYQQQggh7xWv/vYvq9c/&#10;/utfQdLbRTYaL5Lb7PvJ+eHk8rmdJ+nyGJJOU4sxABgd2ZAwQ1JVHQ3w205CCCGEEEIIIYQQQggh&#10;hBBCCCGEEEIIIfulUmeIiOZRaoWKFD/VZiMoRI2oyGhpDk++08On38AuR7paHiO7PbaLq4+RpY/V&#10;pjNVW6Z1UUgytAz/FkHHPtYFt4E9P/NpKBvQX7Zx/8QCvnsJ/DbC8G3nqoeoRLWSHqi4IfJijw5p&#10;wPaSlPcTP2jvfu6yjajCL7NWdsiXEZAGhNq581BEwrJ1kcPmwojQeaxtq8L2RT1tkgy//u17W9UZ&#10;brOjhvEdNe6x2zagM/Ae2MH/E+AeEoSYEATYXTbSRUiUUb+uQu1timRiZfdpe6t4ZAfECbQLijXV&#10;2vz9aIzk2ScwJy+gl6ew59/D3l7mg2ASlN6MXLoRLH2IBu4lcL9X6cUuPDTBwBCL0zYMdE23rdkh&#10;3OuxnA8hec7gDCSCiS6S0Xrd8Y1J4PbAUOKbDcf33uYzaYXCDEIIIYQQQggh7y2//pufVK8//eyX&#10;WM50Ob61S4h5N704mlz/0WqW3t7MRzabZzJKNFuJjMYq6fo3gOVrHYlQoEEIIYQQQgghhBBCCCGE&#10;EEIIIYQQQggh7wHFY+mljOUWwgOBtaoQVRjNFCp2JGLUTGfnVmdn5vDp17DZCMurJ5ounujq5jmy&#10;5RNVHZfpN5E8fu/UpgqFqJR55o6/MdvkT9CCj63eopz7ww+CSvHPIIHhjQO/rrCiR0q2JuBwBRDN&#10;XduFBL7AY//kypi1uGAoWUJrnd6J8YUVu0gq2soOEfp8XyKATjYVRmgRqm8RJ7gSjMbh3pjXmjLE&#10;FPQC7+5cK1+7Ao82AcVW1QfKCsaviw9LbVKv0LR/frQpIhn6GtpFNNMqVdlCVFOt00W5vnhmZ8q7&#10;sup6bVXN32cZxCSQkxeQ46cw12ewZ2+g1xdQtYAYiDOG+eEDSojuQx4BRL0B9ybVGEIw0Lhgig62&#10;DVW1OPljuudxGcQd4V6HzoC29Le8HuuijD1KJBpCsR2I3nzQ7G/DFBUzpuyJAfobFWU8xPlMWqEw&#10;gxBCCCGEEELIB8E/f/Xn1etPP/slVsfZ0lza5Qrp6ddnXyc//viP5wszOZos7SHG9gAAlqlVSXKB&#10;RinOcGUaQC7SuNOOEEIIIYQQQgghhBBCCCGEEEIIIYQQQgjZACn/D4DJM4NFYteIqFoViyyp9jai&#10;evDotRH5A2w6Vk0nenv1TLPbZ1gtn2i2OnEi6WuBhvOw8M0EGh1tr4Xr7k64MBRl4LcR9B6yH07w&#10;uvEZQqHFHuexSv5XDV4H8FUhIjVRQDNLuUFdAxNqVy2vuieksCe0PYm9T2g/VrbGgqYByUFVlyPr&#10;AALB14HOSSWn8OQQrjCi6Eg7zvlbly1Vf/w612+akpTq803q35FQ/e62Xetv9EXjZbvXaH5wv7C4&#10;O377lmUAYZFLcO4Gau+SwGwiqinuW8EytxXdRNvlii+AUm1ViDSyfMU+fgozfwy9vYI9/R726hSa&#10;ZYDJxRlS7j9U02ICpoEkA2t5VP6usznOOffFU3thSKFCbF66F2p1kTmvW/s3lBjFKWaoIiP9de93&#10;1bUljpCmpb+DSsU2lot1ldsxvv7CWXEX4+vM4aGu3R7je2/zmWwEhRmEEEIIIYQQQj44XHkGPvsS&#10;T49OsrOb2/ORrM5/d/pN8umLTw+vcX0Ek8wk1clobBNXnuGXJ6kqxRmEEEIIIYQQQgghhBBCCCGE&#10;EEIIIYQQ8v5QBHbzf5tcnCHFTyAbWYGIiBVMFphNvzbG/JtNlwcmvT3S1e0TXV5/BJueqE0P4ER2&#10;6wKNKvK4RTKu7QncDNpVxIKgrX/S10eWgYYJQyCVLAOIZ0YVZbj9/sbJz6ruM/Bfr9eXOnSH/jct&#10;3w/110OrTeFEZ3k7tyk+F9yi+5x/t3+dfQgtDeUmP6fcs/5NCMli/PnWem62rDPEum/inEMU56hn&#10;aNrvj1fXvq4dX4QQGveYsCJ0rC/bqH726IG7f20O7lO044bbi/eqCmRZ/v7wGMnhEcztNez5G9jL&#10;U+hqUYgzzLrtzto8UMMGC9zHZBeuFCEm9ulz7PYN25NQIbY4lfM4tEC524ML2xAij0jRO96q267D&#10;XFoUXs+r7e6x7jfHXYmN6c7z2juRvlUodu8Kju+A35X2JL3pGt97m89kYyjMIIQQQgghhBDyYfPV&#10;53hbvv7sS7yYvcjeLt5emu8/vnz1f/5EPvn5Lw5HZjSXbHWEBAdWUoOREdHESqqVQIPSDEIIIYQQ&#10;QgghhBBCCCGEEEIIIYQQQgh5DzGFOMM4KT8jaqxCNY8NQ2GsZmMxxmJy9E4mR+9kjn9Btpjp4vKZ&#10;psvHWN28gM2OVW0R05ZCnoF1/DoP84vUHrMeojI2RD7jn6pVuGHfxlPFy3Plvu5x/vzNscMi4Vtp&#10;hDNjYzk8inh2826IWxxiof/eJXuijFC5fYUTjcDrDoiX/XXHoJYj7hr2wPZoX5x9Q+KKqi2b1L8B&#10;tfq8Ia/m34aykF545xdO//ImuMKHcpsErsl4n8qf7uu7kM2s27G98CJaXsexiqaIZpPjhyAmzlBb&#10;iDMOZkgO5jBPPoI9ewN78Ra6us23GVMdv5M4Y08CCV944UsR2oQKDQnReyFUgGdtcl8jfoOqFqnY&#10;/XtHeoiNtsW/Xv1ttbqKzeW15Y5pSI6yfaMi83iIuEPj5uKWj/W5rr2OfScbiNh8HkJ60zK+9zaf&#10;ycZQmEEIIYQQQggh5IfDV5/jdfVGcfwXr3T5myfX43//9tpMJq+T5Gh6I2+Ppisz18QeJmMdLVOr&#10;AGB0ZEt5hoskYwUAzVb8zQYhhBBCCCGEEEIIIYQQQgghhBBCCCGEPGgExQPrBWYdR1WrMCJWrQqQ&#10;VXkrScZLHL34XaL2a7XpWNPlod5efKzZ8gnS5WPV7KAsFwBExDoh1/xvyxATaMTChF3B51zYoEVA&#10;sHz9wf4B28bB5p5nwhmRKsiq2visdoi45z4UaN5/UNIP+ftZ1n3WvhYZ+P3MX+8avC9Dqm64vBY0&#10;VzTK94UT0cDrLtQuU89k4bano+ubtG29b1hc4ed3h5RlVOUhnoffp6wjdnrWcw+1gHRed9fJL06f&#10;O2Xdsrdp6Jb44oRewgtPFLPpHPfD4A3xzJ2egKK35RyrxBk2fz8aI3n+Cczj57AX76Dnb2AXVwAE&#10;cMQZW7EngUQlxohIEWJyH3fs3zuhQtv884UK8MULA/YxVq/7fhB/RM/+ornWDzqmbfhysZ3K2qDN&#10;DbHGvsbXm88D9rf3+N7lfCYbQ2EGIYQQQgghhJAfKIKLXwAXAL4H8OO//hVWerMY63RhzOrNSSbj&#10;s1F2aMUeT830MAXGI2uT1JgMWIsygFyWIclYKc0ghBBCCCGEEEIIIYQQQgghhBBCCCGEkPcPMQJU&#10;Eg1F7kQQsapisnSSQdWIsTKeXWJ69P8lNpMsvZ2bdHVkF+cfIV09g2ZztTYpg3siogA0LzEXLUBE&#10;i/Sm1AN2rjyj/c/QKkGGlnIBKcse+rQ8HIKh3zKw6D/JvDs4X3McFGHt/I3zeRlibjxkvRSVlC/3&#10;9CT1CLEHnZcMLU7wyy6lIZUgozonuwfvBVIMa/g8xqQBnfKAgc7J+tpDIR2Q2mdddbiheV96EJN+&#10;hIL2ooAab27u3j2vkrUgpVF3qLJ9LT+eJCQmiunC3V+0KZ7Z9+oZGs++soq2+d33mtv1+L0g5TW/&#10;blu1HmsGSUZInn4MnDyDvTyFPf8e9uYSqgoxSXWMqm4g0fDW6SED923r/4coVKgXjO3vf3dz79yV&#10;uszEXZjQuIb8dTt67NBsJBfrYoN2Nm4KvmHifRtf8r5CYQYhhBBCCCGEEALg13/zk+r1X/z8H3Gb&#10;2JVJsUqz1fnXb75OPn3x6eFNejnXMeYiZjqyNgGAlWa2lGeUP0uBRvn6HrpDCCGEEEIIIYQQQggh&#10;hBBCCCGEEEIIIWRDChVCPUsqsFCIVRUgE5PZJIOqGR3eyPjwyhw++oOqTezi6kTSxRNdXr9Etnyi&#10;quMyii0imssyylpUVUVE1Ilr90v1uyH92ue9jv7AqHW45xnwTrVC86Ck6FqSgfVrP2deCiNU5M7P&#10;dxU/DUgD3PA/sJ+5sM7ESvG6LoAYInsfFV+0DK8/dm3bd2lXHoLWhiill6SkGidtyDJiQoRSZlCK&#10;K1TW9TRELnsY8FqTvPzzXuvvylc7dfWac377auKCu1k3Q2KXSqLR0YI2GUyv41GfZ11CljvHWUtL&#10;+YWq5uKMLAXEwDx6DnP8tBBnvIG9PgesBYypyTI65Rl7zO7vIkV4P8P6kT72Wg/2LFG4O4dV7Rqs&#10;rnFpSjOCx2L3e1NekCNBGVSaEaoL6/EtbwCCbpvXoG1QhEVq+6gLG87n90MQ8qFCYQYhhBBCCCGE&#10;EOLxi7/9y/Wbz77Ei9mL7N3N20v5/qPLV//1z+RH//m/HYxu5sc2yQ7NSg4Ta0eS5L91WWlSCTSA&#10;XKJBgQYhhBBCCCGEEEIIIYQQQgghhBBCCCGEvJ8oAFO8toAj0MgMtNoEc/DoHQTfI01/o5pOdHH1&#10;FOntS10tHqtdPcr3KkKVIioCCydZV+aE0RLNC0XwKnnDXp4a/8CohUKxDkx68ob48d5u4gRcY2e+&#10;ln2s71SoNnpWths1aYK/zRFnAPsRKPiyjrb6dyEWHPdD/jHJRK0sXwqw7TlReKFmr6AesoyYnCDU&#10;D7/djW76xezrsg/kfv0u7EvW4dfpimG2kXW4++9bLBOsH7mZozaP/Pdtx3pzqHrdcbiiKeqoyr0L&#10;W8iG7S5lF+U6sJZnZAAAc/wU5ugx7M0F7Nn30KszaJZV4oxWWcY90SVFaNs+uFDhLgQD7kXpXqSR&#10;+2idARaUO/IV1NZpQfNeU65ZgTGs5vcQYxsd132alKS5kN7Z+N7RPC6oSYnuYz6TjaAwgxBCCCGE&#10;EEIIaeOrz/G6eqN49L/8Thf//eXN6MenN8lNgun5weT6j1az0eXiyIrMxpNsbFfGmLG1y9SqJGN1&#10;ZRmlQOPe+kMIIYQQQgghhBBCCCGEEEIIIYQQQgghZCsMAGieEDQialVFRFRUxdo0MZCRGrGC6cLM&#10;p79Xkd9huZhpujzC6uqZXd18BJseqbXjMoEnkieZy59FrtV9VHVFKccoKV9X0ow99/9eiYUkN5Vl&#10;hPKLEeODG2jNs6GFmMT5rFl1rJLdcUUBbZKKfeTgfVFGrP6heh4K2YekE3743t3PlQTUQq9btmUT&#10;WYdP7HiVuCSk3gYnp7uFMGIw/Pr3VE2jj0791cs+fffL2LNYZl/4c7qaTz064B47iEBmA6LXcVfl&#10;5XVRrPmVOMMW4ozZCczsBHp7iezsNfTyDJquKnEGAGhhoQo3bP8CCV+KEFvHQgKROxEqDCXZqm4O&#10;3sLQaniq3qDYGYPdPfbosIrdX5pSpfox1XyuNFsDzrvYHB5qga6JMdwxjV1b+x7fWH+Hmc9RwU+v&#10;+Vyyv++BpB0KMwghhBBCCCGEkN4Izv+f/NVrAJ9+9kusjrPl6EKXV1iefnP2bfLjj/94rtYeYjU6&#10;gtjpyNoEAFaaWUny39KUPwkhhBBCCCGEEEIIIYQQQgghhBBCCCGEvH+U4ozyp0UhvFCFKkSRCTSP&#10;7sKMVjKdvsH0+M0Y+qtsefUI6c1jXd4812zxXNVOy2CdiKgjy8hLL6QceR5TGtIMlw86nleJKsqn&#10;m8MJSPboub/ZLyp4SBmaRE2UUW6tB7/d9sH7bDcU8axmbT/pt9829fsPlPfrLBlCQtAlpPBDy25Q&#10;OXRcLfS6ZXta6XjAfEj0UZVbk5CEg9j+ub9LWUZtTvmh/j3WH5SxhGQhHfj7u6/3KfwYGsE6dF98&#10;0ClTUATmU7ltB4FMb5z50ZBF9KzalV/Uii7EGXIwx+jgCPrkBvbsNez5W2i2AkQg+R26Or6SZ+xR&#10;INEmRYitI+VY3LlQYQhZRps5KbRg1Bau2J13x4XFL3ZIV0Nk0amuJ/U+c+5RsTHdWYwiZb2h70Y7&#10;Ehvfyt7kfdZrfHckKk/bvb/R7x6h+bw+CE0pCGMi9wWFGYQQQgghhBBCyJb881d/vn7z2Zd4enSS&#10;XVxdnyevPz5/9V9/9t2f/qe/n8rxyXFmMUssDozFWJJMgQQrhZVkrMt0BQBYplYBYDIyskytTkbm&#10;ffk9PCGEEEIIIYQQQgghhBBCCCGEEEIIIYT8oCnFGdXrAhW1AjHQzACABWDGhxeYHr/DYfo71dVE&#10;FzePdXX1UrPlE81WJ+ugXSnQKHwc64hgHofMw4G1vzOToUKSD5HqDLhhxA2TsKFd3VC3E1ytBZfL&#10;sGRxfusCi7Zg5DBjIeqGb+uvY9KAoVwGIVlHqN4hJQSxULIfOA+F/v1gcpd8o7sxTl0dgffoNkcU&#10;EJN9dIkNfFlG/mb7bvWl1qSQdGZvFaP1Mu8l69DiUNdp41XxIePPtW2lFVuhzbnvb9+kfnHua6X8&#10;QlWh1ubbJwdIXvwxzOOXsOdvYc+/hy4XuTjDmGp/Cd0fy3vLAPfOVilCITZwr3X39X6FClrv41Df&#10;FWJra3WBeoaaGiGrRfl613ZhL+6C+v1lXXh5PbXN+eixg/RX9+NqiH7BKNYP30BU3ylS6FD2kuHn&#10;cy8hSmVfcl7ne8VKxYd/t3k4UJhBCCGEEEIIIYQMwVef4231RvH4f/6NXn/9ye38x6e3STbG5PRw&#10;cvvk9nCB1dFEzUxhxyMdJWISXWWqMLkwoxRnLAGA4gxCCCGEEEIIIYQQQgghhBBCCCGEEEIIeY8p&#10;3BYQUVGFiihg1K6mAlGR8RKHB9+a2dNXyBYHmq7mdnnxXFc3H8GmR2qzSZ7SK+QZgDqhwCoSqiIo&#10;iq82fJCUT1KvhUKlO4/obw9kc2NPgJfyie1YH1PuWw+67umR9ihDnE2DgCvN8CUWvYQCvetf1+HW&#10;E6t7V2LSC1c4Ue63V5zQv9uWULviD5/vJ9lolYS4xe/Zc9BsQFOaMpQYZRP8udf3mHJ/0Wa2+4Nd&#10;J1HIF9rm5J3IVsLXLdAumeks1xVclPKMUpwxmiJ5/gnMo2ewl+9yccbtTSXOAJxV1CljOMLGgkrE&#10;1CLe8Y8N32e2bdbQ/awKRu2+5C4WNVtN17Hu+yFkCrsX0QdfjhEf28CxQ46vDm3KKPHK9eUYvcfX&#10;/RL1cOdz23ePmiAkcnR4DD7kO83Dg8IMQgghhBBCCCFkcASn/2/x8v8CPv3sl0gP0iVWWKZHj8++&#10;fvYz8+l3/zRb2GyWprdzJHo4lsSoFRGjutLMIq0LNCYjI0sKNAghhBBCCCGEEEIIIYQQQgghhBBC&#10;CCHkvaXM+BmBVYUoYKCZsapijMkwmb8zk/k7A/11tro+0sX1M2TXzzVdPlO1U6gKjEDFaBFNhRYu&#10;DpTx1NzPca/93BuuJKP80Sd/GdvPee/LMvwwq2oz2BqWZgwcXC1C3ZUQRdafQZsCgSGFAL4oIVRP&#10;9Lgd687r0EbQvqRLUhE8dsOGuWW4QejeZWt9/2i7gOrp9W5d7eH6u8OXolSv77Jp7rXaZ2777fMz&#10;330Ov2dJyLYotDHXYnN5Tw3orGdnaYcUK69IvjYXP1UtkAEymiB58nEuzrh4uxZnALk4o7hHDj2N&#10;m8qL+n2i9ZzUjh2YvcgyetD0PBXseQHZ68nsWa/zejAxRp9675Lo+O6Z+5rPvdfOgQUhpDcUZhBC&#10;CCGEEEIIIXvmn7/68/WbLxQvrr6z7ybHl/Obt5djY3CiMv5DujyeTkdzzezBSEcHACBGVRLVZWp1&#10;6Qk0MDIyuYe+EEIIIYQQQgghhBBCCCGEEEIIIYQQQgjZHilSvlKECxWlQEMEyEYAYAGY0cEVJkdn&#10;sOlvFelYby+f2dXNR5otTyRbPcpze2XoWGyVyRPR0rGADy2t52cQ+2Qm/TPgnhVnm/9k8WDdWt+v&#10;lBxAnB06G7ABnizDzxuraNGeptRgCNwyVTwZR8sYDCFT8KUSIeFELIAcEmyUn/cOLSsa+8bkHcGy&#10;W6QBsXbEyr73q1icKY76633izjcgMPc6cPevldNVr18XNqv3vmkVs9yB9cOXc5TXwL5EMOIIoqSw&#10;UqnafLxMAvP0I5iTZ9CLU9jT17C3lwAEMCaoO9orkTVz/0IFuT/JQIj7ss/c0zV8F9fdw2LfQpR7&#10;ms/3JYAhvaEwgxBCCCGEEEIIuUu+ELx23v7Fz/8RlzZbzZLk7fnt9dtvL75LPjr46cFsenNkMDpa&#10;GTMZqRkBgBlbWwkzUqvL+2g/IYQQQgghhBBCCCGEEEIIIYQQQgghhJBhqDKUUk/aiaqqGLWrqYio&#10;6GhlZk+/MWJ+r6ubQ8mWR9ni6rlNb19C0yPVbFTF+0VUcocCVLUME384ab5NM5Li/XTLEX9XqYLL&#10;rjyjFmYujqvJMsqEfWsDtqCYFuq+L8bUbdO+PAuJ1XxQAAAgAElEQVSxTHtMHFATauxQb15WfKC7&#10;xBf++Lnh/d6+jEDoPyQhaCs7dHzZwljLQxN8I9HHB8TW0gpfHuOc0r7Si6isY7MubIffX2Cjiv1r&#10;p49kZkhiMgwVbb2ud65XpDb2WlipNMsAMZDHz5EcPYa5Poc9ew17fYHcLpVAirF17pk7EbqPtLbd&#10;mVybHrsThZRptzL8hb+cwGjO24b1xvd67anPA+rD6vcCoK2//rVX/47hHLsvBh9fp71t57O2WG5i&#10;ONuRIfq7Vb0/NCHKw4XCDEIIIYQQQggh5B75xd/+5frNZ19iPnqWrfT0KrPzKxklfxgnR9Pbxev5&#10;gZhZZpP5ZGRGdmUMUBdoSLJWpZavNbuP3/oQQgghhBBCCCGEEEIIIYQQQgghhBBCCNkU96+9VEVE&#10;VKFFABgw1mZikIkk41RG0zej6fEb1exXent9Yu3tE11evdRs9RRqE5RKBxHFOqWoXpawrzoA9TDr&#10;Pf9ZWix3GWpaTWiBztBsV0BZRPJANerCisJUEmjIAOerEmTUGlovNnJO+soBgtU6Zai0ZGa3yNL2&#10;oRSSuIHjTaQXMcFF7/pbQv+dOO0OlhsTkSA8tTcRfXxQSP3Sql1mLfhz0n3ddSpL9001dHeU867V&#10;j2Yf+l5P5RoWmvd3Mo8q2UdTFFNeD1W79nA7UW8tVhGIKqCFOMMYyPHTXJxxdQZ7+h306gKqFjBJ&#10;JcvYRZxRl120T6CYUKGxHwaWnRTypUHkArE1sbwB+RdgRduFNcDkcO/3A17DsXtAOYa+bKna3jYP&#10;3ufx9T8LClGAO1lMB+hv9LtD25S8awEMiUJhBiGEEEIIIYQQ8lD46nNcAbgC8BbAj//6V0hXV4tx&#10;Ml1cri7efnv2XfLpi08Pr0fXR1ZlhtQejHSU2FV+uBlbGxNnSKJKgQYhhBBCCCGEEEIIIYQQQggh&#10;hBBCCCGEPHzyv/SSKq+rqmogsPkbgWZVJswcHp8mcvxGs2f/Brua2sXFC13dvES6eKyaHRQlAiJa&#10;eBecNLHzoPNgFNA3TjxAYs1ra3qkO2VY2Q2vlq8FAVlGo/whU7le2NWVdXRIG/xs8qYj15AGOPgZ&#10;2U2ytJvih1bdYHmfY8MberSrJfQfa5tbth+Y9gO4Xe13g9bV6wd8CT4o1DtN3jToOoV+tr9yTOzP&#10;8VDhXnehn5uIYqoy3dB+L+OGs+5sGrhvEcUEd+95LW9QPQB37ZLatlJ4pJrl+x09QTI/gV6fw55+&#10;D708zcUZYnYSZ8TECNUNdwOhQkPOtAuuREHddWtXsYInQvDtNLH54F9ctbIG6G/sNrlj8b7UpDaW&#10;Epctldtrx97F+O5eMFrH976EKMBu61WsyA4hSvGmsDE5r/MNsVLBG/jdQGEGIYQQQgghhBDyQPn1&#10;3/xk/eazL/Fi9iJ7u3h7OZvMLwHBaPJ4miaXh8lydWxVZprJ2KpNRBMrRrUUZvgSDYozCCGEEEII&#10;IYQQQgghhBBCCCGEEEIIIeT9ofyLL6MKFVFRFQvAALA2SwwwEhGLZHJrZi9+Y0T/zS5vZ5rePLbL&#10;y5fIlk9hs7kWCcdCyKGQPFYpqgKpEn9lIhDNR7Q/EHlG7MnxbtP8JvZsuh+GDZURD7fGnqC+xTnz&#10;nhBflewVsw5he+H6spgth6shDYhpVTqytLvRLKFvsDg2jp0h/ZbQv1QB8HCotiw7FpjuIwgIyTn6&#10;HvuDx5dM2IB4oqsId4cewpghaeTOS09K37YXtpCo4KWrBDdsL9JYg/r1oSmKadt3yHPp5/XX65YU&#10;XSnEO0W/1GZ53n/+GMnsBLi5QPbuO+jVKTRLAZNsJc5oCBU8KUKXUAFw1vWhJUzBiocQF0RuQG1U&#10;F1Pshr4nhnBTeBKkPlT3B2c+3Mn4DiGSaBvf+xKixMQgO/Y3Ni7V9RmzibXOYd677woKMwghhBBC&#10;CCGEkPeBrz7Ha+ftj//6V7CyXJjMLK4nj06/efxT89Pf/sM8nchhmmGuooej1SjRREQyVTO21hdo&#10;aCZCgQYhhBBCCCGEEEIIIYQQQgghhBBCCCGEvC+sI88GgC0+A1StlmoDazIFzHh6ayYHr5LZk1fW&#10;Lid6e/lM0+UTXV19rDabAzbXZohRR5aB3MkRSjU+EFkG0MwjxpoWy+O2+hLqhYcCrq44oR8bnjM/&#10;8CmSh72d9jdD2JGiNsykuwH9XcvaFSn+Vc36HSp3A85tZbkhaD/YXgae/YB0aH9fGtA3WB2VZfQz&#10;JkTb8RAu233TlenucfoAhEUxNZEF9nM6/WvO70fb0lWuS+78aczlrka7gowyiN5XmtElmkF9e2zf&#10;bSllQqG1q8q5O/KLYvf8fSnOOHyE0eEx7PUF9OwN7OW7Qpxh1rIM5wbZRqsUIXDvqMZpaIlCrRJP&#10;MLCFECVedkub3f6WAoXa5N5Xf72iB/wK07qWe/31r807G1/3853L3mB83YV0n0KUPQpg/Ht6bb3q&#10;FIS4/X1A35t/IFCYQQghhBBCCCGEvIf8+m9+sn7zheLZ2W/t2dHzi/n124uxUZzoaPxmlsxHl4sj&#10;m+BQs2RqJTOSjRQAagKNTBXJ/fSDEEIIIYQQQgghhBBCCCGEEEIIIYQQQsh2GABlALEUaBgRtapi&#10;1RpovovIKJPDZ68S0W+sTX+ty5tjXV5+pOniqWaLJ3lphXhBxK7f55YGhYjk6cQyMYh7DQB25S5j&#10;zevR7K7AsoiE666V7b7paeqoDnUC607wM88Zt4SqvXPiB/z74goHXGlAlW/eoLz7jonGZBXlOWyg&#10;aHweEg5InoKOlx046dE6/TZ7Y9tXtOHW7e7vBvE/aNSba7rZvG2IYpz9fXHFptdBH3xZR6j8tnrb&#10;xCxbCVN8aUYHvpxjY1EMPCFJOXY9mhqS/LStW+L2p1hnVRWwGQDAzB4Bs0cwty9hT7+DvXgHzVaA&#10;SSBhm1SgTf3FAP6asVdpxt6I3JR7XSsx48LDZZcxurPxHVKIssm4NKxF758AZhMhSlMQ8vDn74cM&#10;hRmEEEIIIYQQQsj7zheCN87bv/j5P+J6LKvpbXp6Pjs5/ebpfzA/OvtvU10ms4kxR7qyh1iZsUpm&#10;RBMriWrx/8yEmPVvj8Soqh3kN2WEEEIIIYQQQgghhBBCCCGEEEIIIYQQQvaMAQDNk7elOKP8CaRj&#10;VYjAWJkevdPDk+8lW0zscnGs6c0TXV79O9jVsVo7Kp+SLSJaxK2LHKJokYB9GH9XFssnhh7wXX7e&#10;gzLQWkoGytflk+KjddU+aJbar3K//HUI9C5CtjHBRltYvxFO73HMXRALvcYEAl2hf1c60Va2f3yx&#10;ZdfudFIL3Reva2H8h3HVhtF6W31JSefh3hz0xS+9xAsBUUx0v37N6k1I+JBvqAshYvX68zE2b6P4&#10;QfPydc8AekgSU7UDUqxc4RNa65+Wx/VfP/yx9re1l5Gv1/mtoph7hThDDmZIPv73MI9fwp6+hr14&#10;WxNnAICq1gUcVanuev1DC9E7/d3pJnDfyqW+OP3duMl7nBt6T3OusRa8f0KU3QQh5D6hMIMQQggh&#10;hBBCCPnA+MXf/uX6zReKR7e/s9fJ85u5eXdzfXP15g9n3yQ//viP52lmZpnqDEYPRytjVDIDM1Kj&#10;1pbiDFegoVaEEg1CCCGEEEIIIYQQQgghhBBCCCGEEEIIediU4oyAQAMGKlBNkNkRkFhzcPQOOHoH&#10;ff6vurw+savrp1hdP9ds+UxVkzKm7cgyoIBCVUREi3zo3f9NWSzPGAusbtBCV5CRH+oINKTaKdKG&#10;NntH3wYEQupFMDskzajaGxFX9K3dfVC6Kw3oyoL62zYVFeyLemi9LrNo0CoEaUoH/LJb27HhifBF&#10;HX3aWOW1g7KOcB8eDI4so2zzRrIHeHPQPWU9Tr0rbMgLC1UQ2G8gtCi/KnvD8qt1yp8v6Dn3yvWm&#10;/Fm+7t+A/EdENAO0xM+12OYJLzYVnfjvNzk+31eq12Vj1dr8s4MZko//FObxi7U4w6aAmJosIybP&#10;qHe3XKs1uB65oqbYsTvhjvNdCBXKQajdSMSZDG2L2gAXmnv7vZPuBsbX6e/exxeof3/Y9xi7w1fZ&#10;ijD8InnHtK1X3UP0PgpCPhwozCCEEEIIIYQQQj5kvhCcFy/fAsBnX+Lp0Ul2fnN9PpvMz5OVweHZ&#10;4eT6j1az0WV6ZLE6VB0dlPIMADDFb319iQYFGoQQQgghhBBCCCGEEEIIIYQQQgghhBDy8DFFws8U&#10;wgerqqZMsNqsypfJZHZmDo7eSpb9G7LlgV2cv9TV4oVmi8eqdlLtJ6JYyzIA1zFxV46ENi9F+TP0&#10;WQ/K0KobXq0FWVvzjzsEJH1RhhtqDvyZXk3kgbjUQnr0vU0G0Hm8JxN4Lx60Xgv6ohFgD8kHehUb&#10;kQZsEoSO1Rstx2m/Ty2U/0D/0jMkD9iozZWwochrbyi1cOftJqKYIQhdd748oougHKUyT/QpIHTR&#10;9xQqtMy9PvNei8Uldp67lh5f8uPSZ92LlJa/FoGoNsUZT17Cnr2BvXgDXS0Ak0BEcqFRRJrRXKvD&#10;DQvNef/YnYiNaUjStA2u9aW6oIAWG5GzKXTj3pHYFB74m4q/zt7b+N6VCKWqr1SmubYb9BSiDDXG&#10;dyeAedDiKQKAwgxCCCGEEEIIIeSHxVef5+KMgk8/+yVWx9lydKHLK1mefvP22+RHP/rRZHY1mS9W&#10;6bGYZKqQsR3ZRDSxkqn64gxCCCGEEEIIIYQQQgghhBBCCCGEEEIIIe8TkUeAq02Q2RFEFKPpTTL+&#10;6F9U7W90dTvX9ObELi4+0Wz1WG02zd0bAogoAIXADQvvX5zhyA46HRVDtyZWX62eUMM6GlKGPv3g&#10;svPeDdeqU7aiOPdOdbXgf49uhaQBRaWdbBt43ze+uKLEDb6GhA3u8W0dCEoe/O0bngF/bPtIL0Ky&#10;j22lH3dNLFwOoJcxoTZXne72FSbUqnd9NXdw6nxZh19/NeSlFKS+Sz5PpCnNAHrOPTdsLhJfg1qE&#10;CnHRTESiof51V25rSkq6xjAmG4lU7zXGbU/doCP5DW2t0BBZizOmh0he/k8wj5/Dnn4Pe/E9dLWs&#10;xBnA+l7Yd62unZ/in+ixu6yoMbHAELKMmGGmzf5SDXCvm+rmxIodxA0SWWdb1o2u8d2ZOxOiOK8j&#10;XyfzevcsRInN56H6W1bj34NrRiX3Wr4DQQhphcIMQgghhBBCCCHkB8w/f/Xn6zeffYlHjx5ly4vb&#10;m9E4uVmuFt9/c/Zt8tPjT2apOT5cyfJoMtbDzCYJbCoAIJrYmDhDMlVNBvyNEyGEEEIIIYQQQggh&#10;hBBCCCGEEEIIIYSQYQgEoi1EDbQIIKpRtQYAZHxwJZPDSzN7+nu7up3p8uq5rq5eaLp4DtVxmYqU&#10;Up5RlAhVUREtMoXD/y1ZW77WzWTuO/jeyH9ukdL1A55ucN3ZFgvXruUPXpazB4p4prmvbCPW5b7S&#10;gn0RE0a48omQJKMm0Yh0ICakGEJY0buMWuj/PaQUQQSFC93Sh7b53mfuVkIETxQT/Om2F8NMa3/Y&#10;uq5f93pSREQwPQQr6wJ79iK0X8vcC9Udn8vNs9lH9pM/+S+8dvUae+9cGeu1T4qZp7oWYKiuxRmT&#10;g7U44+x72PPvoasVYEwlzgh1LyTqAernp2ud3wlfijKkTCGEe/GUA1tKFkKmm3qhA7QLvg9lkGJj&#10;63K5ZtWuT+k3voMLUWICnG2ILUqh71m+UGJfX8RigpAB+tt6D+4lCKlKAmUZdweFGYQQQgghhBBC&#10;CMn56nOcAzgv33/2JZ5NjrOzbHUxs4uL+aF+99GT69FvXx3PV5PxfLq0h2r00KpNAABmpAJVyda/&#10;gSpfayLivr7bjhFCCCGEEEIIIYQQQgghhBBCCCGEEEIIaUUEJo915u/V0SioTcqsoxlNbmU8+ze1&#10;T36vmk7s4vKJrq4/Qnr7VG12WBSWyzNErJQZ33USdLjkYJ8M5r5yijEhR3naGpW3NCQgxmhsq6qt&#10;P5HefVI9EM6zdtTeEAM0QvtbnD+3DGxXxCCU58cN9tdC/p6wwaVb1lA/2Zse30ZUkuGNhx/6bxVs&#10;PMDMbptwoVP6oN4m3WzeNkQxrtSgOD52KocQwfiyjkb97r4BgURboLuXLKMqvFhj3LB9D6FCbO7F&#10;RDOheamVSGAz2U9I8rPRuqXF2lDJKlr2Fa8nIhBXnDE+wOjFH0NPXiI7+w72/A10tQBMkoszCjmE&#10;CLy1Ot7ArnV+J2KSgZ1xb4bSHKRWqY93bH4A+k/iFvbU3foYrdtfXnv9x9c5dmghypBj3bUY+l8k&#10;asTaseMYl33cgwCm8z7aSxCyJ1EIiUJhBiGEEEIIIYQQQsJ89TneOG//4xd/h7OLSXowS8/0dnSW&#10;IYPeXh/g8eOD0eXiKDN2LgbjFBiLURVNbCnJcCUa5XuKMwghhBBCCCGEEEIIIYQQQgghhBBCCCHk&#10;gZL/eZfkWT8nDahqrK4SiIFgtEwOn36D2bNXSG/mdnn7SBfn/06z1RPV9BCFgCOXZxSpQVWoCGSw&#10;9C+amctQ9nZoYhlIcSvtGZT0/5Rul6fCR/KZsQC5Ivx52zExYoH3IeQCu9AmkfCFDfV92xvth9rd&#10;4zcSFvQsu2ov6u3tyy4Cj73gSAt8mUltvGJz15tvfl67T09Dopga3vW0afltxIQPwboC09ef022y&#10;iubBxbGhNaZP0F7j4f5Y/Q0JhOYnV0XaXQqxJkTGrpcsxZlzpeyjD1Kcm7XoIw/rq80go2khzniB&#10;7Ow17Pn30NWyEmco9IFIax5AiP8BNGFoamv/pse+d0IUNBfD+xKiDC0GWReM0CSt1rf7EISQTijM&#10;IIQQQgghhBBCSC/+/ou/qr3/0//0d8DBwa1c395m49GpZoobmJmMs8PpKplnI8xNImOVzGAFdEk0&#10;AIASDUIIIYQQQgghhBBCCCGEEEIIIYQQQgh5QJTijMIEYRVqRKBqRQEDzQwUImZ6aw4PrnH4+FvN&#10;llNdXD3X1fUzTa9eQnVaRIwhIiqAFg+gV1EViGiRI9wmadohr9gTjSeMw8tCbhjgDAkyItIMN1wb&#10;kirUivDynG5pimbmsyuk30b0gewDyAV2oe1J8b6woaSv8MIPSW8kLdiCWruKbpV1um1x+9wIcj+E&#10;v9LULlmJs2tMwODu6ue4u6uv55x9cQW891teE231u5nrUP196gqds15zt1xXYutOR+Nr87xl7rUW&#10;ExLrhKuLrlvBMjsrrhcYbW402y5F/Y50AwJVC2SAjA6C4gw1kgs3quLD83pIl1SQ+5JVROvds0Tg&#10;IfTXeb3/8d2XQKKrXtzPed5TX2PdqdbXjQQh+za4kRIKMwghhBBCCCGEELIVv/k/6gKNT37+j4Cx&#10;1yY111cHR2/+8PSn5pNXvziYTUfz1C7mascHkGyqiUglzdDEumU0JRor8BdEhBBCCCGEEEIIIYQQ&#10;QgghhBBCCCGEEPIwMOULMRC1ChGoKhTWQPPNkoxSOXr6NezjV6rpRG8vnuri+iPNbp+qzQ4L9wZE&#10;RCFFXLkQaKCIe6LvH461yTLu9WHesbil1yg/sO6GXSPPn4pJMiqJRiTgL4GgeOwB6f6+vWh5AP19&#10;EhOLxIQNmwgvfEnA0LKMkIzDF2W0tckXGOxL5LEpfhvbCAogqnOQz7FN51mnKKaHUGHb5SUkfAjW&#10;Hw3cd9S7SaPKNaZcd1yRRqz9LWO3yfzyz33bfm3rVtvYxcsMyz46+9Iieil/NsUZL5GdfQd7/j3s&#10;6hYwCUQKeUag3+587ytGGoSIoGljqsEAek3a2vXt7rjnPt/T94O+Mqb3mtp3gX0LUe5GEBIUT/Wu&#10;9t6/kP5goDCDEEIIIYQQQgghg/Dqb/9y/eYLxfHFK7ucP7ke3769nk3k9UdPL0b//X88nR7NMV+Z&#10;5ZGImRrF2KpNjFoLM9JKpJGpalL+2iIFzEhhU/6miBBCCCGEEEIIIYQQQgghhBBCCCGEEEIeCiLQ&#10;wm8hIqqqUv5Elk4AqCBZyeHTbzB79gqrm7ld3T7Sxfm/02z1RDU9LMsRRwWgWpQHoDNa6mZry0zi&#10;XT3M281AusHJWi7SDwAHZBmhoHJLcNkPUJfvy3B3NODvnUxfMFALnkdrf/9piDF2Cf0H9xvm7Pmy&#10;i5JQ0L++b/i4sswhmqfFv9f1bqbh8M95qK9RoYYvg2mRwkTb7u7jyzH84yPiiq2kMmUb3PZ31e83&#10;x9knJEXpzGX76477uk2aUGyLjV3+s6vtYZELoFCR2toVW49idfQaD094Ua8vIKdprJHt6wa0OETE&#10;EWdMMXrxJ9CTF8jO/oDs/HvoarkWZ5TrudSFO1HRD/qvT+3nwhOkDCHLiNlP6pO2sNy4+/uGmFqh&#10;6B7YDRjQXdCc+3FBiC9jcu/bCufYfTG4EKVne4NClDsQwAxM7J4K4H3t0gcJhRmEEEIIIYQQQggZ&#10;ni8EFwAuAHwP4D9+8Xd4/fYwfXKyTK9uR1crLL779uxV8tPjT2ZLM5pl42Q+MdlhhiTRNMufMmBV&#10;YUb5/wBUPwHApkKJBiGEEEIIIYQQQgghhBBCCCGEEEIIIYQ8AMTkcV+RIvarEBGrqqJQA80MFCLJ&#10;9NaMDq5x+PhbzZbTbHX1XG4vPtJ08Vxhxyj8GCJSZdrzfLMKpCUO7Wcw7yq8GKtD3BcbBID7BtcB&#10;L2yr/sZatW7wvN50P+jrhMh3+Mu8UJ72vp+tHg/qN7dv3FBxdBEDykbaZBlBkQRcIYYnVWk5ZvOG&#10;AfDaoZuYVspM+ZbtqYkUNLCtu+m1MtrK62zHpm1H/VpU019U4+/XKlRpK6ltfYl9Vq1LTh1biWbq&#10;7V2fc2mMS3z9WK9brqygz9j510/XuuAvXG2ykNL5oKq1dVzVQjILjA+QvPwTmJOXsGevkZ29hqYr&#10;wJjauV1XHZHeDGJ6KMZ0aLpsTf6NaL1DW6EDtAt7cTXEJArltRBbr2NjW24bZIxLenyf6E3sQmu7&#10;wQeFKHfwJW2gPvsinR5H4H6/7fywoTCDEEIIIYQQQgghe+fvv/ir+geffYlnk+PsLL29mE3nF8vl&#10;NX57/ofkp8efzBYHk7lVmcHaA1E7BQAx+W9mRa0FxqhLNFaAFak+o0SDEEIIIYQQQgghhBBCCCGE&#10;EEIIIYQQQu4PR6ABtRARVVUorIEif6BSMkpH42e/x8HJt9ZmE9ycvbDpzQukt09V7aQoKJdnSJVS&#10;VFWFrEOQ4vy7nlG8i78iKzOfbj6ylpXsMGq4QdYNZBl5yduFTavoqipU1o1WEYgWW3c4d7E87a4S&#10;jl2JBV23C/3fDb4MxQ31t4X+99p+bUoHNqpb0QiP+7KCoMDAmT+1oVRPsNBRvS9lqMsQ2o93j6lk&#10;G91VttbvXi+h+tsEEv6F1kv64q8tsXXH/7xqT3zsusZey3LLRVOkWELXa3osj16dm6qN9eB9L9GN&#10;opIY+HV1iQ/WHeiWhTj3p6rPCgWsBVQhpTjj0XNkp3+AvXhTiDNGKGU3KO5zWvxTlj2YTCEmy9hZ&#10;MlCMTehiASKyDDi2GPeG6loudiR2u9xVDtUmJpLm/cXdL1eLOcc6EqydiVy/u5fbdYFivViJ87r1&#10;+8rAXw4GFIT0FenUt7lrkf/lkOwbCjMIIYQQQgghhBBy93z1Od647wuBxqldXMyy0cVYDB7raHy5&#10;uj1YHEzmCZKjlWTTJJORVU1kZK1kqrkkYwwY/iaJEEIIIYQQQgghhBBCCCGEEEIIIYQQQh4cpTwj&#10;D0Wrqkr5E9lyAogakyxx9Px3Bvidrm6OdHVzoouLTzRbPlZrx2WwGiJahpHLcspa7qt77Q9K9zc6&#10;AeC2QGePoKcf1C0pA7exoH2Zay0FGVoGtIt29cmdt7YrlsPesdzdqY9FSDix3u/9JCSs6JJPbEMt&#10;FO6/7/JleJINv9xyn+BxTuFVJtsTUHQ6E9wd5P9n7852JEnOe8H/P3OPNZfau6qb0kyT4pBUjS4k&#10;NB+Aeojmta54N+9Qz8FHYF8NjjTA3Eh9DgTMAMMGhMEhMZjh0Wk1u2vtrMrKPSLc7JsLX8J8MQ+P&#10;CI+syur/j2BnLO5u5u7m5oms+P6B4HXStF4fQTDV9ldpr0+XWoBJe+MtgTzV1wJF9q3nrnNYSdZX&#10;f/lqRkL+cvXclkKG8n52m1yqY7Ya9hLcT6mv7y+TPWve5+Ic5XM2oOoA6yCjCeKHP4be+igLzngN&#10;TRLARMtzsaugoWqQQo8hA60XUzXrBP7F1zAAdq2PbIqWcRSSz2d+SMamIVjNDew4EKXYXuUC9cNR&#10;Su36gShN29zSjgJCugXpNAWEtI3lXV3UBDAwg4iIiIiIiIjeB5UAjc9+83vMXbKQOF5EVk+NcXiQ&#10;mMHbUTJR66ZOZToQmTqXRE5M+o0DRlU0cjDZX7tMrHCJYAHAAGJVNerjr7lERERERERERERERERE&#10;RERERES0ljw4Q7wiQokc1ImqGqhNPwc2GJ/LYHKGyZ3v7OLyQObnd3Vx8UDt/B7URQAgYuCFZSBP&#10;4cC7qETsVJuZd0u9p37hd6XYc4OPuVW/nb41uCJrQ/P1/CO3bUGtZJvy6mZDNbTXqal0dZOi/+sW&#10;Ksauhn20Ff1XNQVrdOKFMwTbaLsCG95bVWzeGsZRrdte3f1sm/XxuCr4wpttvAU1DZ5Z0W6o/VpY&#10;R9OGqgEDfkgIwgXdzTtR3emW+aYhUEG1PG6q527VkVge8zxCqbJvqwT72mXd8nKlISsdAgs0nyvX&#10;DwupnaP8vDuXPh1PET/6CfT2Q7jjl3AnR1BnARNBdh2csQvrjMmaHYVlVG8APf620HoNVq5fRXmu&#10;6zUko9RuIDiiz0CUpmCU0I2+FiJRfbxtn3YTEBKaF4prPvjLTdt5vSkX8s3EwAwiIiIiIiIieu98&#10;9dtflp5/9pvf4ypyiygxi0T0ZL64wjdvn0ePHzyeXM7P9hxkqsN4DLEjdZEADmJUEQnE+0uY2OVj&#10;jUQYokFERERERERERERERERERERERPQOiFJzkmwAACAASURBVAEAGAAufa5QJ+rSUAwAiAbTcwz2&#10;T6CLP6tdTNzV20cuubqvyewOoCbN3xCIiPO2nOdnrFOKvcV+YMWXiDcskAdTNG6ve3dD306v0LTQ&#10;Wsv1nJIFHkAEommxfzXIQ3r4OF0wrAPvR6moX7C8btH/desaiNDU91CAxqbBIKXjFCiMXnUM/fWD&#10;x17LbYU3hrXq60u1zVKp9+50PLIRLNlVt0YQTDVEphbe0HU7lRr1YNBDaJtNBeQdisqLPJ2Gc98p&#10;LCPvrwIq+Xlf5/RVAoWKx+g8sTSNPQCrr/mWoJgu80bzOZJsF7QUnBE9+jHM7Y/gXj+DO30DVQek&#10;AVFFX96zKapBQ8oL0LHvgXXfYyvDVna07noNbR7GVd9W94CQ7OLx1rmBASEoX/+luSB0AyjusYqd&#10;BIRQEAMziIiIiIiIiOi9Vw3QwOe/w4PpA/vm8vXZdDA9i+BwK9HBt5ej4f7e2V6SxHsu0kkEGVgT&#10;x2JVYVTFqOahGX54Rv6Y4RlERERERERERERERERERERERETXTIwadaXUC4hRVWuAJDIQRTy+jA6n&#10;fzJ28bUmV/s6O7uv8/OP1SX7UDVIgzPSz4aJqKpC0irj66lQ9FspqsvR8A3s3nKlwu/1C1pDhbZ5&#10;8XbTF8Dnjav/NAvKyMM3thaoc14nGGAX2sIe3sewDKBeUB0q+m86sALpHj7RpS+V4xYKEGgOamgO&#10;Wyj1NV90jX7mY3xVcEU6MTQv2yU/ZNn30sWNdaYXv6/N12Z/auO5Orf4BeYd5pzqEuuEr7SFhZS6&#10;6M0/+fKiDQvWNo72uasy9kqBI5X+N10rbUEx28wb+XWd5ipJOTjjk7+CuTiFe/MC7uwY6ixglsEZ&#10;2f1to3bLnVAEwwb65t8Aul64hZsSNLBuQEhg3b71en5vQJBJjwEhrffO0KEoxvoNOFYfGAZmEBER&#10;EREREdHN88Wv8cp7+tlvfo+ThVkcDOeL2WJwvpjs4fn9x+bxyz9M55fzSTKa76kZTgA7cmIMnEg1&#10;QANgcAYREREREREREREREREREREREdG7YrzHTp0YAA6iDgDUGtgkAkTNcHqC4d5bqPvvbnZ2R5OL&#10;ezo7f6TO7udVqll4Rvp5MEBFVSAt6QLbCBZN+k1VEzUqNijurIUpQGpF503yYuvS29dQj9wlmGC3&#10;7ZcL31W0c9H/u1Ttc9P7wayAvlIZ8hrwSlhHKACjqR9NYR/FT28HquO61IcNzlNTYINfr98lyKUW&#10;FoLuATNtgRHdwjq8vuYbRPvhqI2JUAF525xTCfNR1I9Dl8AI/zjXhktDWE8oTKQIiSj6lV0bK85D&#10;17HXen1Vnm8zb9TWV13OyarL4IzpIaLpQRac8RL27A1ULcRE/QRnXFdQRi7fX38glO6drSN6+/ar&#10;OTc7lo+t2ljr0HZv4VX+Nb/rc91pfvYP/s0Ik+h8D80n59IE9v7v34eGgRlEREREREREdON99dtf&#10;ll94onhw/tIdx/tn08HR2dW3d149/8efy6f/8OVoMTzYHwNTWDdWxcSaOBarCpP+NdCoc+nz5rYS&#10;qxozUIOIiIiIiIiIiIiIiIiIiIiIiGhnTOWnAwCJHNSJOhcVy40Pj4DDI50uvtb5xaHOzx/p4vKe&#10;umQvXSILzxCv6jGtMi6yNbbubLUm0i/MrS5QvCflguVdfCStVo9a2eGsQDsv6u29eb8uOnt8Dbkc&#10;4f6gHjzRFNjwvqmem1WBE6Vl+wif0GXoQNflS9tWtI6xrse+HG7QPUCiLbChS1hGLSzEO6ZpiER7&#10;2E21/fXDOlpez2vhvfNTPC7CASr9qwRhBPuu3j6W2vWunxWdV1RXzvd7OW6r47O+v+V5q5hCAwEX&#10;1VX9sVdd3O9/aFv+XFF9vevYDYbeZPeCcrZJFlDibPo8D844fQt7/Bz2/C0AXQZnbBC2lLYdTFTq&#10;535UXHD+4Ada0n0q98xs3b7uGqGh0vNNqRqIEpo3m0Ix1gniWd2Raw5EKU9Iy+c3PDMieA/tuPaN&#10;PwA3DAMziIiIiIiIiOjD80TwqvSC4vbffq2n33x8tfeTN1fnz+/gRRagYXB7HMezfRtFe0YxSMQM&#10;VIwRqyqxcwJVdSKJLf/lkMEZRERERERERERERERERERERERE18MAgDpx3nMHqDobAyoGxuno1muM&#10;b32PZD5x88tDnb/92CXze6p2BGTF0Wl4RhoCABXpVjLfbmVNZLZAsKJ/8+b9Alu/qLOp6Dbd23Sv&#10;S92uNN9HwW7pS9b9/r7LxIy0Bx1fe3+0FexuGvax7np+Ebhf9N8UAlDdth/msE7YR2MIhKw/tkr1&#10;6tXAilU73hQWkmfcFNtcERpRaX9Vf2sC80ve/1BwRNpvhIMxVgUjZOstM37Kxe/S4QCGw0Ka50OF&#10;1trx5y3JQn7SjTesi/J5WmfsVa+zppCL8rHufv20hXGU+pCHZaRP0mOVBWeYgzuQvVsw58ewb57D&#10;XbxNe23SWCnNzmfnXlUDFbYJ36jvWPtFqpXXSukxoRvqljeP0GZ7yQZpCURpWQcSvodvbdeBKMX2&#10;KhNqUzJRuiDCB7uvUBStj+tdWbvLDM+4DgzMICIiIiIiIqIfAMHxv6WPjv4ZyAM0zr/+5Gr/x6+v&#10;LOLjgVUcwAyOptGezBdjF8nUOZlGDnEUR5G6RKxGTtS5PDzDD9GIo2WoBoM0iIiIiIiIiIiIiIiI&#10;iIiIiIiI+mcanjuIOqhAkwgqMaLB3EwHLzE9fBkli7Gdnd7X+flHamf3oC6tpxMDWVb0qqqKyAaV&#10;0L68gLKt1jcvYPeLk7coYA0V2OZl036Bul/0XxSeF33q99vtQ7XSnUIKdkiy/xT7+I7705VfkA00&#10;B1Vssp2VO98UGFHZVtPrxXZbiorbwjKC+6b1zbUFYBQXdEMNd5fAilK4gno7JZLu2oprt9p+qa9r&#10;nDp/PUh5f0JjoDHQYt35xl/eaS0YYNVcEQ4LCYydFfNWvpmmevx6QFBlztPKew19DwUf1Pqw5kQW&#10;CkMInSMBvMGTLWctIGlwhtm/BXdyBHv8Au7yDH5wBpCGZ0iXc1y9D/UlNLiroQqN4QqhfvSRbIHy&#10;nNRXTsOqQJTq2POun15DMnyhc9pnIEp1ImtK4CqtU+sMejsJ1xWUkSnObTXwpVMX3nly2AeLgRlE&#10;RERERERE9AO0DNB49WX687Pf/B4XA1kM5/Z4JgZX8wu8fPs8ejj++Xg6utx3kCmGMo6djJ26SEys&#10;YlVhVBOb/j/fejVI41p3jYiIiIiIiIiIiIiIiIiIiIiI6IdADKAuC80AsnJnqFqjmmZrGBMtor17&#10;f9bp3adIZmO9OvnI2csHWMzuaVbBKSIQEQevjDYvIUbXqsZVQRml96uV+5t/xCwvuPWDLvzHaS2r&#10;l9Yh+TJZL3ZVuFs5HusGBFBZtYi/a2BBadlKCEC3wINySELTtpqCPELtl/ahpe1VBehpWMXqcVWq&#10;x5fK8h3CQqp9XB731fw+VtvrEtZRbrflvcq1Wwv4aArI6BqaoaWkn+LnqrHjd7caFtK2D63zVi1k&#10;qHndvAPL8A2Fcd3GXtO4C439bYKF6iEs1UbLbWdrpfvtLBSAuf0A5uAu3Olr2DfP4C7PAWMgYopA&#10;pJWhGTsLGPBvAFK/GEL73bRuugLWumBCdpVNUboGl/3PA1Gag3ea1vW72k94Vela3yKcqyR4ITeE&#10;RlQDJWrzSU9CY7mvfc6UzmMovSdtGA1pOIHXqS8MzCAiIiIiIiIiAvDVb39ZfuHz32EvvmcXenye&#10;2On5HJd48eo/or/4i78Y4gSTYRTtu0gnYmUYiwycWCMmVlHnQuEZRERERERERERERERERERERERE&#10;1L+8DNMBMBB1UMl/wtmhiKjGoytz8NF/F9VvMD8/dPOzezo//xjO7ivUZOEZ+Xekq6pKVnC8usIx&#10;9Cmxoj7SL/zW5Ws9FHO2hl1UgyuAopgassNvt6depd9k7xX6+49XCIVPFAW/be0GioGLwAANbz9/&#10;r2kbq9puDYHoGL6SX8il0Iqi/x3yMoJhId3WL9rpEBixlk3rzPP5Jn/ceZ2s0VD6R9NqReBDffGm&#10;Y1ebh4pC9Iap1wvLaFwXzedu2bfwyWuaS6tBL9uGZeTbWPV+rc9pB6HZeVRrARGY2x9B9m/DnXwP&#10;9+Yl3OwyC87IAkPagjP8MXGdqpkYH9htqBqOEQxGqa+ZHY6ewjJ2dn4DJy2/tvyQjNq+h/qzZZBE&#10;dV97+v0KKJ/P0rXbdmiLeWZHASHUiIEZRERERERERERNvvg1zgGcA3gNAJ//DoeHh/bi5OJyf7B/&#10;aZ19Hc9ijE5Hw6s7VxMXySROdM9BpnGEGE6kGqIRR9m2jfdXOScCowrXY4QtERERERERERERERER&#10;ERERERHRD5CIyWIpBE6dAIABXPbYqEoEqMpw/2002jsW5762s7O7uji/r/OLh6pukhc35uEZAPz4&#10;jOaqzvwVDTyuFUz2V8zZFnqxLLzN2i/VbqaF1Lv6dvtlvaxf/M1vV79ureETbYrQg2pgRDk8ILh6&#10;MHBCtg8dCBTc+6NLVNNwgfQJVKRUx71xWMjqVdNlAvkSXcM2yp1Bc326t+nmgu6GOWbjOccPcEDr&#10;TujysNfq5f11/XnGH6OKLOShWNabL7OP34bWTduo9BXoZex1CZlp4193bUEzgvo1unyu2RhOg4/U&#10;JhATIbr7CaLD+7BvXsK+fQmdz0rBGciuh/d79t3x/eFdZRa8q4CQ6wpDqYZjtN5bQgejx4CQnoNC&#10;QteqHxy17EP1JsOQjOvEwAwiIiIiIiIioi6++DVOsoevs5+PP/+vSMbJ3CzMHKJvz5NLPDt9Fn1y&#10;5yej6cLs6dRM1dkx1I2NwcBlf4AToyo2VhjVIjyjKUQjf0xERERERERERERERERERERERERrETEA&#10;UARoqLo0PAMQ1SSCpqWMZnL4CuNb3zuX/Dvmp3d1dvZQk9k9VTvMtgQRcV7kg4qqQCpl46G6SIH3&#10;zetecWVPHw2rBiIsu6PBsIS0Lrkp90P6+3Z7zQ/PboJCOncDjOhYWy3oxHvLCxwIjT2/6L/JVuOr&#10;5YQua5TzgAzNareXSTFdwjJCYSHh5ctj2q+ZVik/7tR+R/m2VvavWki+4fVX2o/QMpXlUd3/vEuh&#10;sZO/p15oRvpi0fcsNqK1A03nbt2wjD6DXoLnqBKyVL3uVp1bkfRYwSaAiRDd/xHMrftwb1/BvnkB&#10;TeaAiSD5ccuPa5u+5ujSSW9Itam16w+savrUDr2jm0Rv99qQnoMjureLNU6Zn+K1pR3ta2iuKgJ0&#10;qhN+Ze3mg8HfTHaBgRlERERERERERBv64xd/U37h89/hYHzHzq/OLwbj/Yv5N/t49p9+Jp/+w5cj&#10;xe1xMr7cG9poTzUeidHYWY0BQOLIiQ2EZ+TPGZxBRERERERERERERERERERERES0MRED1SL3Agai&#10;DirqbAyIGGMsxneeY3znuS4u93RxfsfOzj4Wt7itzkYQA5GslFlEvcLjrBIf4brIWmd2sYf5piuh&#10;F5K+Vnpdmpf3i0K3LeZdFrvnVf241rCMos7eq2Hlh/C684MCykX7q4+iX/S/aehAdZ3Stivr1wIZ&#10;pFyEvVbbLWEh6WtaHseVMa1A+RD519qWNdLFWK7WZjcGKmShIX7R/AbXXy3so9h68650DQsJBV5U&#10;5yiR+rwVXFe1CBDJ+7LsV0vKB8rL+ee/j7CMfDuh16VpnDaMv3pns33GMjhD1ULiAaL7f4no4D6S&#10;4+dwb7+H2gVg4iIsoxSc0TKeN1YdMEWf/UGQLSOoDJBrChnoMauhPF8BXRIj/DHZdA/emesMrVoZ&#10;ntHj/l5TQEjtGu1yraZrZj8ZlrErDMwgIiIiIiIiIurLF7/GKYBTAN8DABS3//ZrPf/6k6vJT46u&#10;oiQ+vnCXeH76Inr84PFkPptP3MBNrNUp1I0jiSJ1icCJSBw5UeeCIRoAxKpqxCANIiIiIiIiIiIi&#10;IiIiIiIiIiKiTsT4JYsC1Tw4A6oQwMYAYIbjSx1MzmV67zudnx/q/Py+zs8eqbMHRT6GiCKPhMhq&#10;0xGqhPRrgHss0l1uvjn0otYHLIvNiyLtwPLbFIfniqLSa/6me0W5YB/e8x/iB+5C4RON43BVYETL&#10;AVxV7L9O6EAoYCDvQ+cgB6mvu0poP4r+B8ayP+6CgREbas8fKF/3ovl84C+42cgP9bkp/CMPC/GD&#10;Pcor+Q8rfa7MYbVQFO+14LpZSE/ruVuh8TrpQa3P/hiT5TKldQLXbW1dzcNCJD32qhBNIIMxBg9/&#10;And4H/b4Bdzpa6i1kChaBmdgR3Ni6PjlfS4lvpQWaNtoD/1C+T7ck+B4abpOKiEs5bHRc8dKsm33&#10;9bHztSc2/2CsCke5QT6AXfhQMDCDiIiIiIiIiGhnBMf/lj38Mvv5+e/wYPrAHl8cn+0N9s4uvzvA&#10;s3/6mXz2m6/io0uzNxzbPSfDMdxiBI3HTl2Uh2WIURXEmljVQd6CXf7Li0Yi+XMGaRARERERERER&#10;EREREREREREREbUTMYBqkecgIqqq4pwzAAwAyGj/xIwOjtUtvtH55YGbnXyM5PK+OjvJtrIMz0gL&#10;J3VZWJ++3VY43odQ6EVeZO4X5NaKslsK17fpT7H/uN560qbQglJd744/Wee3D78vu222vU+Bguam&#10;EIFSMbdKrWi/a1F/dX1gvRCWfBz64Qf+43CQQ1YQXhz3cIhC/YDUl6uHE4QK47Owh0BgxLZjr7S/&#10;3gW1zB+onAfxgmr8n2s3vGyrqd1cddwXy7Rce6uCfrrMW8UyldVFm0MpVu9uumypverzDQWDa3Jt&#10;YR9t65bmGu96UQdYBzPeh3l0AHf7FPb1U9izN+l4NWlwhqrW927T8VLqlJYvBn+AhK7F4lzleVR+&#10;qEIPs+iObkShMZzPmdVzuOxOuEPb3ofzni3PpfaXkBIKymjbfnFuA5PKh6C0O9fwCweVMDCDiIiI&#10;iIiIiOg6ffFrvCq9oPj4s6f6/E93Fwc/OTpeJIPj8WSOB/dm8Z/ejgb782g6X0R7DpgaiwGcDE3s&#10;ImdVYVTFxJqHZPjhGf5zhmcQERERERERERERERERERERERG1k4aPWYmIqrORArGIcRjvv4nHh0ea&#10;XE0wP7/rZqcfq53fVucGkCw4Q0rF3MtKX/9b7Xv/RFe56LStAP06FPsvUqqFLVrfuhi7nTbUZl9X&#10;cEUpIOCa2w72qRqK0hIkEAqVaArLyF/v1IcNDkAwWKC2YB7YoFARiKZjL/0AJTq32yksJA+fKNpe&#10;FqSXP8DZEBixjUpdeX2MtzTQ4/VWbbfoXiWcpktYSGPAQENIQOO4qyVkoBQ4sSro5V3odI6K+0Q5&#10;VGDVdVC9bv39VucAAGZ8APPJz2DO38C+fgZ3eZpmWhjj9VGWoTPbahv4oZyEYrBcc5BCz/fl6hwb&#10;mlfz9/sOrfIaCBzGPhN8qq9XbrziPW49rzsKmOhpPLeG3TSvwLyMa8bADCIiIiIiIiKid0rw7Kvs&#10;4T+nP3715F/w+ipKbkcuuUB0KaJHAxUcAoO3k8XELCZjG11MY5UprI6dWAMnopGIqHN+iAZQD9LA&#10;AkB0TbtHRERERERERERERERERERERER0g/jBGaoqIqKqClUVqEYKFxsznOtk9NRM7jzTxeW+Ls7u&#10;69X5Q3WL23nRp0AUAs0KJv1yaKDnMspg7XH2v7z4tq0I119mG9U2pCkrZEdhGWloQrmYv1qzvcvv&#10;fE+/+arch1Jgwo6LZ6v77wd1VAMEwjsQDh1o0hbGsW1oQWth8op6+vRcSOsy1RUEXpF7pR+r+l5c&#10;2IEwid0XTucNZI0JvFln98ED1X3uEhTTNt+smrdq6/oZJqVgkfcjLANo318/eKW+VvozuG7lui29&#10;5Y0BdRYAEO3dRTS9DXv2Og3OuDpL2zEmDctAT/Nk12AByVosTdY7GrPhm+X2m26bLwPt5uOzOt57&#10;o8GGt9znlgSf9IZTnxTSBevrlrbZo+A1tcGmQvfAtgulFv7iz9G0CwzMICIiIiIiIiJ6z3z55O9r&#10;r332m9/jKnKLOIkXc5mdzL69ja//0y/k8ed/GJzdd3s6SCZDp1NZ6AiqI2s0LoIyjKofoiFGFTYG&#10;TBamMRhAXSJiYlWXvB//MkBERERERERERERERERERERERPSOZeEZIiJF4bEAzqkzUBgAiOLJuQ73&#10;TnSS/FkXF4c6O32ki4v7au00/2Z1EVGRrGw9rZ3UvJa/z+8gX1VwGyocD62z7rfcBwvcNd1hyR7v&#10;KjDDD6dQaa7X3VV4QVNYR+n9HX/ZvN9+Uz9aQzKyet6mgvt83W1DBzZZPziWg+dwWSBdXLPVBZvW&#10;bdj3TgEj5ZaXPZVK7f+1BaXkM4rX8A6vt2rpezHuvObWvd6q46TTHBQIerkxqueoCDmpFto3rRse&#10;u+mmJF+suCaK4IyD+zB7d+BOv4d98wzu6gIQA8nmalUtBUitrzQ6lo87jYnAun3rcIi76jzmJBvX&#10;3nnqNSSj0lZ509kLfcwJpZAMrb8XXKd4guZAiS34IRk9BgWFzm3p3pgfB0HlmNygueiGY2AGERER&#10;EREREdEN8NVvf1l5RfHg8Ut9/fJgPjk8nruRvBnGCzz86CL+09vRwFztj4d6sWcH0Z5YMxR1sTUY&#10;AFlIRqQqiJf/PmNjhQHy0AyGZxARERERERERERERERERERERES0VhceqUpR3iqhTZ+CcgYjKaP/Y&#10;DA9fu+RqgsXFbTc7+Vjt/I46N8iK+LMqZuRFnb1VilbDBZq+tT5UeL5uwEZbH2p9Eq3V0qaN9l/I&#10;H6rRzd8rant7bTXVFFaR/2wL0ui7/bzdUh2ztISiZAW/fjhEPXRgzXHgrV/87PGo+9tb7ucyfqa4&#10;oBrq7Jv6Ut33VctXi7JrgRGl9fsbb7UxrNX3pAiKWZ667VsPtevnc/j73VQ/v45V81W5c3kfsnW8&#10;dmXXKTU9URGIFyqU3ltQhGa03SDaxq6//8sAmXJwhogguv0QZu8O7Mkr2DfPofMrwET+PW/L4IyK&#10;XaUWbaLHLIPyHLteyEdb0FWvesymaL3Iq3knqNyQdhWCEgrJ2PL3jdD5Ka6x4E2+GivU9B71hYEZ&#10;REREREREREQ3kuDVH7OH/zn98asn/4LXV1GybyS5lKtLG8VvrqI9PHv4C/Pwv/3fk1uTxcTGbqJW&#10;J87J1CCJIUacVSOxqjjnxMQqJg3SyH/mGKRBREREREREREREREREREREREQ/dHnhcFrPrAIRiDpV&#10;hUDVOLhY4uEcg9HzaHrnuc4v9nV29kDn5x+pW9zOiyRFRLPafqiqypbhGW3FtquKz/P3/OU6F6yv&#10;aksbdmoXYRnZz7xutRpesWuNQQnX9MXy/vEN7X/oMORF9ssAinDRfUg1HKPUtx7DMkrBAKVgiGV4&#10;RXZtZWMssC5Qe6+tnRqvKLtcDp32oymwpA+h8VQa50VSSH9hHaF2/TaLPlSDM1ZtuyUco8u8VQt6&#10;8ZbvO6ilb9UwmfTU1W8DTWOoLSQjFFTjB2AgD+lQBayFRDGi+38Bc3gP9vVzuLcvoUkCGNN/cEY1&#10;ZCDfwWKctUaEtLy3Th+8zex6nl67yzsKk+jdNv3c0f4V94GG17fddOWaK11/oV80GifBPlNLyMfA&#10;DCIiIiIiIiKiD8SXT/6+/uITxd7rF84eHpzPZ2/OIwtc2is8O30RPRz/fHwQ26kbzfbUDcYQjJDY&#10;oRNjxKR/MRSrCqNaCtKwscICiLx2jCpcz/+CSURERERERERERERERERERERE9B4Tyb51XMyyWB/q&#10;oM5AYQBABpMLM9j7d9XkGyzOb9mr00dYXN1XTSbZViAiLt+mLkss16qo3Db0Yttvt6+2VXwjezU4&#10;IlTQulXb64Vj9F2qWg3rKF6v7PsuSmT9fa+GZeT8gvumgt9a6EBL0X1T+yiFZUjWj5bAiTUEwzhK&#10;eRjp5VK9cELrlvZJ68elcblSp5ZjWABoHj5Q+Qhln2EZy8b8/oXPfa9hHVm7fihGtd1Qn1a13zbv&#10;rJq7tDKPiCKbQPsZe7vQOCb93SiOmWbjys+XaBnPXccu8vtW/iTbLhTqEkg8wuCjT6G3HiB5/Qzu&#10;9HuosxATpettEprRNHAUCJ6gXYcMXHMeRSkUxZ9TO/Rh0+Cq9981nYQiPGn7Y1gNgyq3A+8XAf9x&#10;cTdCNV6J+sfADCIiIiIiIiKiD9kTwTmAcwDf5699/jvsxfds4k7O5zI5j2z8SiwwPt0bHo3tYH8P&#10;exYX01hlmsAMIxtHVjUGAKPOIVIVG6vYWDVKlm3loRlZ2AYDNIiIiIiIiIiIiIiIiIiIiIiI6AdD&#10;lgWwTkSNqkBEoc4onIGIYnTwJh7eOnL2aqrz89vu6uRH4ha31NkYYiCy/L5yVRUR8UswV8qLa/Mi&#10;9Pxxt4Lb7Qo5Q23JNRWIhgIjSsX7WL7WZw1yW2hAdbm+a59DwQW+asF9fRuydtF9uf1yMbAK0CVs&#10;o4tQkXK+bUUeIICs/3m6w/I6qPd5WZBf3e/yMWrpe1aIrX4ATDWwYr1d7aQWSFHqk/ew57HW2F6l&#10;P5u1n88QGwT9FMXwSIdf1mZfY28XmsdzFo6RB1JoHsLSZd2l0nW8Ytf9NlSyYyiCNO8JkNEUg49/&#10;CnfrAezRd7AXbwFViMm+aS8b+yuPcGjgtE1Yuw4ZCG2qp2tmOaeUz0fTHJs223zf7C0sww+N6Dms&#10;qtHax/GmhEis0c/aJH0T9u/mY2AGEREREREREdEPzRe/LkI0jrKXHn/+X3ERu/lUZL5IFudxFEFU&#10;cU/M4O14MYnPhqNkNNtzbjCGc2MTJTGciDNxBKsqRlXUuSIsA0DpMYM0iIiIiIiIiIiIiIiIiIiI&#10;iIjoh0AERpFVyKoU4Rnp/yMHF0s0nMl09MyM7zzXxfmBLs4f6NXZI1W7j6xI1gvLSIuoRTSvBw82&#10;nX+LvbdI14LbUClol6Ld6jJ+sa9CJz9ROAAAIABJREFUIbsu2C19g/yyWre1yL+yB8tX1qv2VSAr&#10;0l8RWLGjEIVqm9XwDP/xqoL7dPllkXeX5Zft58fcL/Tffm/9AJhlm8vCcykvvBzE6TVTWrcWDKLZ&#10;9hsK2VeGDuhyy4LrCUcpttvwmh8UExr3fbdbtck498My1gr6KSbDZWhKsYX3NCwDaBjPCiALy4Aq&#10;GkZ1cF1/PFev25VzduXCSc9dHtyhgHNQAGZ6C2Z6CHP2BvboO7jL07Qnxiwvt+xaa+50YOAUg8Qb&#10;sPmFtDJkYMuLq3qz83M5thScNzV8L87nmup9szfXEZLhyye/0mQkHTMjdjRx9mC7WI+bEgpyszEw&#10;g4iIiIiIiIiI8Mcv/qb22me/+T2uIrcYzKLFbLiA2PjVpT3H89MX0cPxz8cHsZ26aLYHDMZIzBCi&#10;I6cugonTf3MwqmJVYbL/58x1//WViIiIiIiIiIiIiIiIiIiIiIjoXfDCM7JCUBE4qDNQGACQ0f6p&#10;GR68dZPFNzo/vY3Z6SOXzO5D3TBdXiAiLo+EyGqal/XiO+t5t2+4LwVj1GIostdCHxkrBV1sKNtG&#10;Wuy9DGwohSoEAiTyXpaLWbtXT2vD9qqhBbsIL/DbR0MfQkIF9/nj0ra7FN1X2u/Sh23VC9LroQHp&#10;yys6Uxkj/rY7hQ7kY27ZjfK53tWxaBqqlfZ2EtYRaLcYe1u0v3bQT+n6ys+9Xsv469fyilzmzuTz&#10;ZfvOtAXarHvdeo2XtgIo1FkAQLR/F2Z6C+7kFeyb53BX54CJ0qAMkTzUqbE3pYFTnTRbT1qHwb4p&#10;f5rvM5sicE6K+UQrr3lzTa8hGb5QUFUf99/S9iqJOcFz2zS+e0wtAXYb0FVrC2t2m+EZu8LADCIi&#10;IiIiIiIiavTVb39Zf/Hz32EvvmcTd3I+l8l5ZONXsSgODQbfXo6Gdw6vxgt10wTRvlg7lDiOrdU4&#10;FmsSjVwpRMMjdvlcrKpGff4VloiIiIiIiIiIiIiIiIiIiIiI6F3LC4T9Cn1ROBspEKkxzkzuvMLk&#10;zitZXO1jdnrPzc8+Vrs4BNQIBBDR4pNVqgLptzQ+9A33XYIzmrbh7We5cDV/3sfHxGrbyoJJsqLd&#10;vD67mV8xLZXXuvFrhP3AhF2FZPhCYR3rbaMcmlGESKzOm+gU1LGL7IZi25XAi1yn/vvF6huEhaTL&#10;NQewqHS9WvpRHXvvwnW2Xw6jKYcQpDPiTfn4aTZv1Qr7ZfkjlDUkWguK6RT0gg7zRjGnZvO5psEZ&#10;IoLozscwB/dgj1/AvnkOXcyWwRlAS3BGH3oMVdhVNkUg+KK4H7XMOyHr3H+7dbLH+28oGart+Bbz&#10;845SS64rKCNTuuaabwp0TRiYQURERERERERE3X3xa5wDOAdwlL302W9+j5OFWdwaLRZXi+g8it3R&#10;LJ7i+Ue/MJ88/Wp8OLATZ+04SuKJAhMYN4ITcWIMIhEYAFbVqHN5cIYfoAEAGonkrzFMg4iIiIiI&#10;iIiIiIiIiIiIiIiIbi6/UjkLvVAVoypQGysgEo8uMRh/E+m9b93s9I7OL+5jfv5I1Y4AQMRApKhO&#10;VVUV6SE8I/QN96FiXT9co7pMMDSjz2LWatGvSFaruixGbi/i3/xwtQVGFPXADW33FSCRftCue21u&#10;KRLEK9reNDDCr5HOV2/qSx+RLtVAgKbXQ6EBbeuG2tikv8tjIb3s81qq4QfX1Wx+vq+5/eo17R/3&#10;69z/TSy/WQ71yaDlo7FN129tmQ7XbW3eCC6+DMDIu6aqgE0gJkJ8/y8RHd5D8uY53PFLqLObBWf4&#10;WQk95yZ0bneHjdTvR+FjUg7bWHawl7CMXdx/gfANNp8EtfJaEayxwxMQ2r++QkIytXtG6WYIb/fa&#10;bgjXfbP4sDEwg4iIiIiIiIiItvLVb39Zf/GJ4uD0qUumty/mV0cXkUa4fDHF03/8hTz+/A+DqztX&#10;EwWmA6vTuSQjMdHIOTNUsUaMKjAAbPavwFZV1Ln8L5VNYRrXs6dERERERERERERERERERERERER9&#10;EkAhRXWliIoqVJ2BwgCAGd86wvjWkdr513p58sAtzh8imd1RqAEEIqJ+eIZXFLr256rKBbvL56GC&#10;3dDy+eOSvr/x3S/+LT5Cpssf+UuButzlIvmj9Qp4q4ER/uO2wIQ+whSawjpq7QfarQZHLN9fvt61&#10;6L70WqXdWpjGyr1qaS9QlB163e//qnU3CQupLZ9tIxRksAvFsTV+X/oZX53a9c5317Hfi0qbqI65&#10;HTbdhzzco5i3BNncWJ3L6utVr99aCEyH63bteSO7PS2DMyQNw7AJMBwjfvRj6O0HsN8/hTt9DVUH&#10;yYIzOodmhHu74brvsTVuM6vuv2vp+/5bCN1gKyESjclOoYOx5bmvhoLUfk/YYtOBAKbGm2LxXtPE&#10;1JSYQ9tiYAYREREREREREfXvieAUwCmAl8WLigePX+qbF3vz6d58bobu7dnTPTzPQjTwAMP55Xxi&#10;p5g61amoGxmJIhtjECXW2DhyfohGvtVqgAYREREREREREREREREREREREdHNI5VnooBCnY0BQCRO&#10;ZP+jb43a73R+fsvNTj7SxcVH6uw0fd8AgKJcqLyziky/kFey/7UW94a+2X7TQtbKOirZEQt94311&#10;9S0LaEO5CKHAgFJh+satLtsI1SDnu18Kq/CXW3F8pEMHV4WFVIvvtw1RqAazVPtbLWL2x2Bo3XDw&#10;QPeOhsJH1g3dWJd/fPPHG3R/q3bz52rKY27X9d9NY+uaMkp6of60LJo9ahi3lWCS/LKsFuv7Y3/d&#10;69ZfvjqMq/OViCDNJ9GsHwJVl+Y8jfcQ/+h/gjs/ToMzLt6me2XSNJd0qvUnv4Zgo6YDJUA9WGDH&#10;Hxe+zgyDFeEZoTlvs7YC99++VW9MnS9O//z2cAL8kIwe97stgEnSALSGvlRDudZITaG1MDCDiIiI&#10;iIiIiIiuieDVH7OH/yV/LQ3ROHl5ON/fO57LyJwhsZiN9vH8o5+ZT55+NZaBndjRYDR0OoXRsaob&#10;a2SMOhEVawBANHJwgJj0L5v5T586kfx1dT1EBRMREREREREREREREREREREREfUuLzhNa5EFogoV&#10;hQrcIg3PGB68jUb7x2oXX+vs5L7Ozj/S5Op+Vr4OEUlrmwGoqkqantG5EjUPvtikYDdfp3NgwDYf&#10;5coKYqVoV0p72RTgkdbzKjQ7JOF+hg9XkU0QCIwot9XwenDL3VRrkKvF7YrmXIy0brd8XlcFTnRp&#10;v7T9wPLbh4R4wQBoLlwO9T20rlR2pEvoQLW9UF93WXTvB1NUgzN2qbZ9bx93vMtZI3loRNaXHkNZ&#10;rsNy3pBs3hBvflgewNC5LIVrZGN6m+s2NG80zVco3suWFO/u5BwAwOzfgdm7Bff2e9ijp3BX54CJ&#10;8vCm+rzXdNJKHXgHwQJ9ZDWU5lOgyz7496rl483uwe+Vd5UNsaNwkLYApvSUeeO3NFkBDMnYPQZm&#10;EBERERERERHRO+SFaPxn7+UnioPTp+5yevtiOntzIcbh/LsDPP9ffya/evJl9OybwSQZHkySxO6Z&#10;gRkCMpLEjsRikHhhGWJUYWMVoyrV1z0M0CAiIiIiIiIiIiIiIiIiIiIioveOAJqXOStQhGdoEqVp&#10;GpGV6f3vMLn7TBeX+2729hHmlw/ULfbzDYiIyzen9RrphiabC0Kr4RP5cpL9r3NQRv6t79XH66is&#10;p/63yEu5b+n71ULw9PVlvbbfh/ZsEb+ovKpa/x0KMNimuL8a1tG03VXBFU0BEp2L7ivttwU1+Md9&#10;W03hFH7YBxAee6Fgi3wb6+x/aV3Uw0f847oz4v1oeLzTdnX5uHZd7bL9hiAHv+1rCezYQm3eqM4T&#10;a8wbkv5nOVYlPPb99vNtqDS339ou/GNdCZrJ5l91FgBg7jyEObgL+/o57Jvn0MWsFJxRO2nVE1nq&#10;dShxoacB52+mr00GJ8Tw9vPAhfKccg1pE5vegzdR2p0dTxj+7wQ7VJvzW+f+HY9lYmAGERERERER&#10;ERG9h54ITrOHb4oXFZ/+6mv95v96mOz/1fFpcjE7NVGEUZzg0b2z+E9vRwNztT/WKJkMnU410Ym1&#10;GETqIrEYIBJJ1DmxqjBxS4DGAIACJla4hH+FJCIiIiIiIiIiIiIiIiIiIiKid08AVZW85jIPz4Cz&#10;Q4iqDCbn0XDv/9Vk/h+6OLurVycfI5nfVXVRFpxRlHRCVSDNJe6hb7T3C7Kr4RlNyzRvJFDEum7R&#10;br6dbJ2i3jkLPKjuQ7l+eVmErSKQUhFrtwJlv7a7VMRf3YXK5voo7q/WlDe239Ju+nwZEJFus3tY&#10;RigAo9inndUot58baT2oq8/rumEZP1TVkIxrCctoaLc2vnfbfC+C80ZVNZgEO543OvS72r9SeEY2&#10;p4sIVBVqE4gxiD76S5hb9+BeP4c9fgV1CcRERcPFsAmFDDTucH5wejjjO8qjCIZOeXNMMf9Kef4N&#10;3X9D99zNO1m+h26/vYZEmzY35aLdmZ5TWggAAzOIiIiIiIiIiOjGEHz9Zf3VXz35F7y+ipJ9I8l5&#10;NL80LnpjVTEQ4I5icDmYjuaX8wl0PooiTGDisRqdqBNBlEiUGAMANo4coArr/Yusiet/vY1EYJVh&#10;GkREREREREREREREREREREREdL28QATVtMpYoE4VonAGqpGYyMrkznMZ336hs4sDNz/9SOfnD1WT&#10;PQAQMRApqlpVVUW88Iy8KNcv0G16nP/0H68s6u0jLKO6fFb4WxRuN22qVBgttQCJzk2jQ2DEDimQ&#10;FVjX+7BO+4J04eJc+Y/b1qsEJVTf2+UBqNa2i8qy0HxF4EdTXXx1fdYsd7NuXXyf7Qb78Z6fu9q8&#10;UQ2uuIb2S/NGqP2WoA6g7brP7g35/KtpcAZsAhmOET36Mcyt+7BH38GevAHEQYwppvHSfaPUh/zk&#10;+iEZPQ680KZ6HlPVeaZ4XGs2HJrRS1iGH5LRdC/eVGhCaDuOjec2X+kGq1xDN313bhoGZhARERER&#10;ERER0Y325ZO/b3z9s9/8HgsTL2SxWJgYZ1YNrr7bx9N//Gv57DdfxWfJ1Xju4qkbxWNduImxOoDY&#10;kTgZFqEYABKjKiZeBmnkP5vCNLAQ/smNiIiIiIiIiIiIiIiIiIiIiIh2rig2huRFmQI4hQqcjQUi&#10;MpqeRaP9U7XzbzA7vWvnZx9rcnUX0AgQiIiKiGblquoV7Aarc0MFvfl77X2uFOquW7jrF/tWQjZE&#10;23pd2xDKxbrdVAMj/Me7LtxvCuvYpP1Nu9m0Xql97/WmUIVd5xqsU1Duh2UAaA3b6MIP7Vi+iPc+&#10;yGEj+bn28g2uaz+Lsa/l1973w/whzBsFqVzbpeyi5QlSkbQN59L3JgeIf/RzmFtvYI++hbt4CxiT&#10;BzhBVb3gjuoEsqPUgdD030c2RSXMp/peaJ3lfT2fkzoEUXXVZ0iGL5Se4w+u/HwKrufchqwb0NVf&#10;w3j/Z6qbj5/eJyIiIiIiIiKiD9JXv/1lw6uKjz97qq/+dLjY+0myMIJTm1hc2RmenzyNPt17MIgP&#10;JkN7iYnGOnEqU5FoZFwSuSiOjdVYjCqsai1IAwBsFqKxABClPwWxapTwL51ERERERERERERERERE&#10;RERERLQbeU2qal6/rg4Ko4gACzHGYXrvRTy581LnF/t2cfJQ5+cP1dkpAIgYAFBBVrgsAoW2VnhK&#10;9j8vZKOfot7W/ZT681IBbL341u9XGqohDfW9ocrp8iEIBXK0FZ3XitMbt7xateh+Vfuhdjct0O9a&#10;9F9tb9t2y9tYFqGnbS0L0rcbe5uv21QQX/SNBdK9KY399XJutmsX5WuuKSBm5TZKaTLewxXXRNP1&#10;u67avLFG+03b8QWPg0g61wJZwIpAnQUAmIO7MHu3YI9fwL55Cp1dAiYqwjaau+Sf8B2e/HzTfWRT&#10;tJ20yu4oyvNYWyjVdgLHbusQidB2swHSNHjSBcLr9h0wEQja2mhTLWEoQTch2ecDwMAMIiIiIiIi&#10;IiL6ARE8+yp7+M/ey5//DrcHU3uBxO5d2SvE5kQdMHt2iBf/6a/l03/4cgTcHms8GzmjE8hgLM6N&#10;oTpClEiUGINIZAFA1DlEgJhYYbJWF7GmKRqDZZv5wwXAQA0iIiIiIiIiIiIiIiIiIiIiItpaUXta&#10;LUIVgdoYAGQ0PYtH+6dq5/+hs5P7dnb6sdr5HUANIBARTVeWvGa1KO0NhWKsFZbhF65u8o33TUWv&#10;LYWweb+WQQtNhbjVftSX8w5Cc2BEQOi9dYrVG3vst79Gu5vU7RaF7x3COvpst76NcpHyOmEZ7WEb&#10;2/Up2A4/FdibPq6jTdv1r/FV113VpvNG6X1vOl9ndzeZN2rvl24j4aCcGsmuStX0/iBpGJM6C4gg&#10;uvcjmMP7sK+fwr15DrUJJIrSaVx7j0u4dtuEXuwmLAPhbIoeQiRqaU7+41DSVOMg7DG1ZNvfNQKC&#10;IRmt10P+ZnX/rin55weCgRlERERERERERERf/BrHjW8obv/t13r+9SdXez9+faWIAKe4Gu7h+f1f&#10;mMd/+EN8dedqYgduonM3iQZmKC4aQuxI1I3UiYhRTf8KFwHWamJUxcQKq4pIBANAEC//6rkA8qAN&#10;IiIiIiIiIiIiIiIiIiIiIiKibTioGr9yVDUCLMQYJ9P7z2Ry5wUWl/tu9vZjnV8+UE0maToCABGH&#10;rPRZVVVE8nAM8QuCO4dlAOHC1VXf/l593y+C9V73wzv8x1Ir2s0rs/2i3eZvvFc0h0UAHQr2i81l&#10;6SMCiCpUuh+1tgL7YPtZu6Ea5q6a9r216L+ndptINi6LIyfdx942YRsr+6T17ffG2zbgPb7JaQKb&#10;qFyW6wZXbKIpKKZTWIS3fmnsV4NlWtbvIyCkdo12aD80xzSGfXTpRxGckT/NgjNsAolixA9/DD18&#10;AHv0LezpEaAOInHH2ISbEqsRSqoILb152MZa/ECJrbfVlhoFLznGf9wUItHjfvcYkuELnZ/S/SS/&#10;SASVi5ABGbvEwAwiIiIiIiIiIqIgwfG/pY9efem9/ETx4OVL9+b+3nzvaj53cG8lElzOLvH89Hn0&#10;00d/F0fnL4ZWp2M3cBMHTKFubIzGolEUqYudM0agKkYVVpdBGnnLNlaNEhGrmgdoJEY1dn38dZqI&#10;iIiIiIiIiIiIiIiIiIiIiH5Y/M8d5eEZNhYAGEzO4sHB/+Ps7Gudndxz85MfwS4OFc6kIRnQtLgW&#10;eUJBUam8duBA6NveV30sKlTc6z0PFrJCi0Jtyf5Xr/wOFbL6QRflwvGs0ZX8MAXJq/DXKPauhlV0&#10;bT8UsrEO/zBVQy9CRfN9tNu3bcI2Vuk9JKOy7V0EfdxErUEtO1Ab8/kU2DGoo3rtrNXvwJS0TkBI&#10;ad4wHdsPTYVNeUPryK43zeb+fD6GTSDjKeIf/Rzm7A3s0bdw528BNRCTfnBWVSvT/nrz56p+7SKr&#10;IWjtbl9Xx7a1Rj9rF/Gu9i90EfUUElJtLb84gwlRbQPtpoS/vN8YmEFERERERERERLSuJ4JXTa9/&#10;/jvc3X9kz8+e2/14fwa3OIUzgCgGAhxqNLiMx6P55XyyGF0Nx244htWxxtEYLhmqSySOjVErAgNA&#10;I6ioAs6JUR0AgGmOPVYnkljVOGKgBhERERERERERERERERERERERtal9xsg4XUQSRQvZu//UTO8+&#10;c7PT2zo7faSLy4+AZAgAKkYFolnhc5pCsUmlZzX8YlUBa/V9f33vvWBYhheSkPc2/RSW3/WmQtZs&#10;7UD9a5fidUUWeOD3Y52wjLx3DUX3q9rvI1Sgut+l0IIdtnuThIJatuYNE8lORB6g8UOsrb7OcVW7&#10;QtcMvChycZBdQ5XQmy6nrxRUEwitaW0fm80b1T5U+xIKyulC8rla8xAjQJ0DAJj9O5DpIdzxK9ij&#10;76CzS8BEtXV6DVi45rkqD7sphSjlSSw/WDsKBQmGv2w/eS4DsCrzcvqkeaXGC6/H8BdiYAYRERER&#10;EREREVFvvvg1Xgfe+uw3v8fCxAtZLBY60LOBjWHFYja+haf3fm4+/frLIXB7nAztBM6OgXhsomQI&#10;xSBOzMiKMeKFZYhVzcMzEqsqJnKDQSKLhepgkC1kALgd7zMREREREREREREREREREREREd14InAA&#10;DNQaADDjg2OMDt6oXXytV8cfucXZQ2fnt/LCThFR5OWoCvVqQVdXfjZ/Z1Br5xpDNSqvVYML/Od5&#10;cEX3cIO0kNUvEvcLz7sWjgukVLi7TnmsIlwk36n9QMHwOu0j0IfWtrds94Ox5Q6Xiuq7JiV8yHZU&#10;V1/lX3f+db+O0vpms8CJTQNCavNGNaxjRfsr+9rDUBTJQyLy4AyFOgsRQXTvY0T7d2HfPIN98wKa&#10;zCFRXARs5FNqL0JjqufJqnQdC4LXczlYqft7a/HDpnZt7eO4w4s89HvEBrTt4vR3ofQ4Pxj+bwE/&#10;6KSU3jEwg4iIiIiIiIiI6Bp89dtfNr/xRHH7+Gt3Pv3kanr15urq29vHECDZG+Ho8afmp0d/Ggzt&#10;bODkfJTMdOIiTKDxGGKGzrnIGI3NQAaAhbWxRrGqujRyW4yqGFV1Inm4RvEzf8318NdfIiIiIiIi&#10;IiIiIiIiIiIiIiK64fzPEalCEQGARNFc9h/+h9G737nZ+W139fZj2Nl9dTaGmDQ4Iy+whoqIaFaU&#10;Gv5c0jrFutUC1w2LXuvBFf7uorGoV9MF1w+MKNbXIqBDIN7jvKh99X40hXUgb3rDT36tU7Dv77ff&#10;/iZtd233Q6GyRYG7ZoEvDMto5l3LfQ+ralhGaeMdaty3nTf6EJw3uoT8VMIyNgn76ESyMZ7dC/Lg&#10;DNgEEseIP/oU5vA+7Pffwp4cAVCIiYB8nT6DM7w+9TWg/JCMUsBCW9aClzy1DMiQ/sIyrisoo2jP&#10;O5gauChupDXCLkoXD7qvR2tjYAYREREREREREdG79ERwXHoh++eSX0HvfvraXQwms8hdzmCjM0QJ&#10;4ASXo308u/9z8xdv/49R/GYykng2EhOPIMkYiEYKjI3RWJ2IijFqnAEA2EjFqIpVrQVoNGGYBhER&#10;ERERERERERERERERERHRD9Dyc0OqMNDEiBg148MjMz480vnlnpudfqTz049V7TRdw0CWFaFQ1TRM&#10;I62X7fY5pGqARP48/+k/DoRN+AEVmhWm1gMrKgXIslw7r5ZWaDAwolT72nYUA7tdlBC3fDwrDdRo&#10;ri32aqrXUur/qmWBYNH/uu2v0+6HwC+U3+xEoRaU0Vh0/6EezMr+rzqWfYdQNI73puugodnaddsU&#10;ONGVX5PfMSCkqf3SfnRs19/GTsIy/OayeVA1CxMSAZxCXQIzmsL86GeIDt8gOfoW7vIUECmvI1um&#10;XPir95hloIGTXQTpaOW1fN7w7lW9C31ceIMQqm7tZYOuNKDg7fvK0dx/n3qw3VDpeaBRgYEZRERE&#10;RERERERE7x/Fl8DrL+81v/tEcXj1Z3elH11GR4tLsROIpH+wfvaPPxd8/oX5dO/BIIlG0ygajoYL&#10;mcyNGZkoGQIYwMjQAgMxUNio+MtrNUwjUefiaPlXcLHp6/lPANBIRKyqRgzXICIiIiIiIiIiIiIi&#10;IiIiIiL6oKiqiEABUVWBagwAMphcRsO9f1d79zu9Orln56eP1M7uIi21hoioAJoXM1dKZetCARj5&#10;66F1mrrcUIhaDa5YFlmjUpO7XNcvEtdKpfg6heOlsA5/H1cUKJfbbyi679p+oFh/raL7pu2saH/j&#10;kIAbyg/J2DbYolQ835SYki/znhaTb0VRO45+kEBp0R0EsRT5FPn4b9lw03VQvW5XLb+Jtu30OW/4&#10;20ufbNnxFUTyEIk8ZUmhzgEAzMFdDPZvwb55AXv0FLq4BIxJ7y/+fL6JHc1P5dCLZUhCHv7Sdp2H&#10;wjJKQU8bdapyT20Jn9ps+w1JK0Bz8lP+eu2tLQNQam1ofb93Ze1uMzyjTwzMICIiIiIiIiIieq90&#10;+GvpE8FJ8STP8s/+avr4Dzp99lf27MdHdhoNr2bf7mEmguTtCN//66fy+PM/DI7vXMXDeTTU6WKs&#10;NpkA8VjEjkQxsBJFkXORNRpLJHAOColUonpYhv88/5kHaOSPezggRERERERERERERERERERERET0&#10;LuSf/kkLkjXNzxBVdQbqjJjIyt7dZ2Z657kuLg7d7OShzi8eqktGEAORtOJdFFCk62bFq1Iq1G0q&#10;ZPWLeEVQWz7w0aRykXLD64Lm4l3N2snWTRdZFu6uW5xfK2zONlVbN7AvofridYvuQ2EV6xTdr92+&#10;d5h/CGEZAKCBHV072KIxhKEhPKLPlIj3TDVEwN/fTQJg1mu7OSim9F7LXFC6Xqr93bJvXbZVbb94&#10;uO68EXi8U8uvfstvGsV8r85CRBDf+wTRwV3Y198hOX4BtRYSRenqmwZnXFNmQXVch8Jw0i6VwzbS&#10;LvYUkrPq3rup0ISfj72mpoqBKSsW3NB1BWVkPtggoxuCgRlEREREREREREQ3X/5PMsAfgQsAF/9a&#10;eksA6IPHL/X7F3vzvclibkf2QuYCGADOYjx0ePTgMn793+6OjvdlGC0uhtDhWMxiBNER1I3FyVAj&#10;EXVWEIlEVkwiqmKgsJEadc4P1KiGaywlACKIUVXHUA0iIiIiIiIiIiIiIiIiIiIiovdaEVwBLEMz&#10;VFRVoBoDgAz2T6Lh3luXzP6s85P7enX2sbrFYbqegeSVtJIWAosGSrhXfdv9qvexLDZuKlwNFinL&#10;8oFmhbuiulFgRN52qQ+6/FFavSksw2tLW0ICOgnUH3cuugfWK/pv6Gep7x/op8WCQS1rJiXkBfV+&#10;Yb2/rVAwxwdB0bjfvk0CYNZovhSG4W9vVRZAsT62CJpp6tMa136v80buuq7Xaj+1fFRFBKoKWAuJ&#10;R4gf/RXM4QMk3/8Z7uxNuowx2SrZDP6+fzT1moI6anYVILHq4vQHYy1RaUd9Cu1rh98jNlHM99Wb&#10;Xqfd+4BvkNeEgRlERERERER99JeFAAAgAElEQVREREQ3Wqc/kCoAvPrjw/TZf6kv8Ksn/4LL15ME&#10;t+aJ/fdb53MzgqgDMMWzf/q54PMvzGM8jubDs7EeTMaYzUYudpPImaE4DJJIhwoZOHVR0TMDRQJA&#10;ovTfkkz612ejxuVflpC/1thpZ0VMxFANIiIiIiIiIiIiIiIiIiIiIqL3hQAKzb/yHsvwDBtBARON&#10;5pg+/EbH957p1ckdnZ9+osnVXYVGgEBENIuiALKy6LycNt1+Hs4hy6JW/1viO3yUyA+sSLu8DK+o&#10;FeT7X2yfrV0teC/V9Xb4JFM1qGPZbv5CHqJRL9pVNBfcA9uHAuTbDG0/bz+0TKewkJYi/TWzI26s&#10;fHytCn+o0eVY8bf1QYdkeKphIY377ocMeI+3HVtN112XwAn/miitL+vPG8Hth/rb1n9/irsBdfjh&#10;Yy3Z9K9paAYAVQdYwEwOMfzLx7Anr5B8/2fo1TlgIohkt6dsnRvhOsMz/PtpvxtGazpT61wYOgBb&#10;Dt7qvvq/V/TAn+NL831wX5v2p/ZLCG2IgRlEREREREREREQftG5/RP3yyd97z/Ks9Owv0I//oId/&#10;fmyP/8fXds8czHU2P7l8eQioYrE3xqv/+VPz06M/DU6PL+JJ5AaYLsZwdox5PMLAjcXZoRNjjLrI&#10;GcQiUSyJqhjVRFTFQSGqYqLyP3WYctAGEIGIiIiIiIiIiIiIiIiIiIiIiN4TjeEZTqBuKCJOprdf&#10;YXLre11c7rurt4/c4uKhOjuGpMEZpS2JKFSltaC1c5HrMiADKAdoVMMsGteVemgG0K0ov9pWKawD&#10;mq6v2lqw7BeP91F0nxMNF+D7y2wVFlLNN/CL4H8g9cAqulHIhV9w7QdG/FBCM9YKF8n418p2bVe2&#10;1RQ40ZYFgHSZTeeNTfpb3Whw3rgBSn3V+rwhXvBBmr0gUGcBANGthzB7d2DfPIN9/RRqF5AsOANZ&#10;NNNGwRk9zVnrXsPd7lM3wMYXZ758TyfA/52ix6CQ4Dlta6KYDPyQjBt0ob7nGJhBRERERERERERE&#10;TfKvZAD+CJwAOPk/a28LfgW9e/HavZHxbG94NbNqESUAYKCRwyw+xLMHvzCffv3lUA4mw8EsHiKe&#10;jXQ+GM2RjATRSCMzMsBAnQgiK+ogsYqosWLVODFQ2GWghhhVdQogTv9tGwCQpM/zn2qzL6K4KRHh&#10;REREREREREREREREREREREQ3mAC6DLxQVRWoxgAgw+l5NJj8ydjFn3V2ct/Nzj5WN7+VrmfS8Iy0&#10;kDWtIPXDM6rFrh0+DiTef/3i41IRcqhWtVKju6z5zcIMVjQfKnQuhWXk+1Ap3lWE64u3Lbr3t5vX&#10;+FbLkbcu+s+321Csv4vQgPeRH3qxVshFS214cDsfUghJMXa0CAu51uZbwidqPZHytVq7bqWyfofz&#10;pNl/l0X4Uq6rrzz2+9XUfmk/Vu38u9Z13pAsmykLHBIRqCrUJhATIX7wP8Ac3IM9+hb25FW6jImW&#10;60jHGAo/y2BL5VAF/wSGt5/fZ8phS1iue1O9q2yIHkMySpsNzMsq2e8cpUiw6mRww8/le4qBGURE&#10;RERERERERFTR+S/9ii+B11/eAwAcNS3xRHH7+Gt3cevR1cHlm6uL51PA7cGpg6rg2f/214LPvzA/&#10;ffR3MXA0wtlwpEjGasxIVEcABgKNTYSBTdzARCYSp7pwKmKcAllMhoiKsQqb/bttZJy6LDTDD9IA&#10;ssdJaT/FQdW8//82RERERERERERERERERERERET03koTIWpfnq7OGUAFUZyYvfvfyuTuc52d3nGz&#10;k0dIru4rNEpzMkSRxm3Uyk3T/67/8Z7GEum2etVKsXRRtLxG5Xle5Jyvu9x24Bvu82Jur6ZWNyi6&#10;D/anoRAdKG+zKaxjrfa13k4ppGOzrt8o5eJ4T8dzl6+fB0bk26qNo3yzos3j+6bxA2lWLLeL3S3i&#10;DPLx6rXR5bqrXrfV91b2Obv4Suc8sF5TO7uaN65Fdd7Q1fOGVO4DeXAGrIUZTWE++RnM4X3Y77+F&#10;u3gLmKhYR7OgjfpGEQ5R2sLKUIXqa/kcELjmd6pjIFUvrjMzInTf3XazgXNU/K7QNjEED8D7fsG+&#10;3xiYQURERERERERERBvo+EfZJ4Lj7OFLAMvvIcj+2vv4D7r/6m/s2e0Xdj/en2k8x+W3twBRzE9G&#10;+P5fP5XPfvNV/GJvHh/ODqOT2clQdDweA+M5ktFA47EFBkBkTOIiFyNyi0UUqTEmipw4VcClgRrO&#10;Zv+aFKc/baKiAhgAcRH8nvbSQRiiQURERERERERERERERERERES0obzgWURVVYwATlVU7QAiaia3&#10;jsz48HtdXB64q7cPdXHxUG0yhhTBGUBaCC0iolkxbz+f5QnVzma1qkVIRl6IvWZQRlXxWqhoNy/m&#10;DrTTtei92n4R3BFo1s8AESyLuDUPPslzSjq0XyvS36D/N906xfHlBcKBEX5Qi79M8fgDOa5NYSHV&#10;4+Efx9BY26zt5qCYrkrdrAZWrFy5EpTgn9+OJ3fZfjnw4CZcd1vPG/kcjSw4wzkAQLR/D2Z6G/b4&#10;GezRd9DFDBLF6TIAUA3OWHFP2NSqUIWmc79q3dB9ZvNOSr9hGWtfnDdgoHZQO4+rAoCat9Jrn35o&#10;GJhBRERERERERERE1y37S7gAfwTO/gicfVl7WwDox5891Wf/cWtx+NO3iwtcYGBGcDbBAkCkBhYO&#10;YoaIxvujoZ0NTmYnw3gcD+USA42TsYgZwskQxgwhMkRkRZ01UBE1KpGIERspnKo1qhBVcWnQOmJA&#10;kvRnTYL0r6tul4eJiIiIiIiIiIiIiIiIiIiIiOgDIIBTAGnwhSANzogAQIbjs2gwOVW7+LO7evtA&#10;52eP1M5vAQLxwzMAaFrkrFl97eaVpdUvd8+fZz9rwQfZe22Fyvl7TcsUr+UFyX5xcvY4bzGvNW4r&#10;JF/V/nK3vOAPb9uoPE67oV7hNKAiENX05+rGa3W+ft8/oFyHVrXj7xdQt+VlVIrm/cd5cEL+uL4y&#10;bvbBbQkLyVWPY+ma8K7lTQ5F/knF4nqoBmeg8twfz97pqF5P+Wurg2YCYRnFhdptL9JtSNbH7Lrt&#10;IUxkp6rHR9efNwRYBg7pMuRInYWIIL73l4j27yE5+hb27cv0m9RMtAzayAKSaveEUgPbKZ/f8rkO&#10;jfum+0jo/rJZp7yQjFCQ0yZCN6y2a6E40VJZ8H0fwCuExlTjgsDNn8zfPQZmEBERERERERER0TXq&#10;/AddBYBnX/0IAPD0fw8v+NP/5f9D5JLZzNmZfXkXl2+GEAGGh1cABE//6ReCz78wP330dzFwNDKz&#10;eIhoPvr/2XuTXUmuLU3v/9c2704XDRlBBi+rMpOozLwZN1EQwAIEacSaCKUHuDnTNJ8j3qFmOdJA&#10;qFIlR4KkklCCkAFBkApCXUGQFEyhcJViXvIyOpLRnM4b2+vXwMzcze24+/HTRDBIro8IHm9sb9vW&#10;utm2tb6taW8wNRsY0PMCBcGegT2jCk9KzEkgUGomoEABIHv9dMBUSTWYRMuon98DeYunB4lElpCu&#10;S8kdBEEQBEEQBEEQBMHPAdLqgc+ccJ93szgA8ytEDhqqnhgDMO/72KJcWyRaR+A2cf2t+P4LUceo&#10;EspVeV0wUpMOwKr2OAVbld2wbV0C3ABArSE1L0ZdjuZN3O6ltxNBaD4y2WXrqdaPQ6o28SUiYetV&#10;XBU3Lf09tyDqwj5/T0pwgJC22e/qAWUlRd9aEARBEARBEARBEPzYsFqaYWTVDVXLM+RKgIBUlGnv&#10;zlfy208weX0rT44+VDl+H5DV8gwRUJMUjaaX5LLZwx1JxvJXtZygnZR/zqy2Tm5e0SXTlVks1bNl&#10;Du2q+bXfb+wlqxOnm0T7Vqu2n38r0f3nKMto6MouzkWt/W1VfVhIFFYW5zUl0F+WjvBiG0HIUvHz&#10;ZCHd9aj1VW+7r7aqOiuO6YpqWt+duzlXyTzOacCmbdfetqtEHVX7G/lO+2RW//0RdKFe53mjkWUs&#10;vc4l2Buid++PkQ7uoPz2d/CT15Uog00v+fw3pVUZrs1fsPE8sEaq0BxD7fP6pR8LrGzUG5JRrFvW&#10;VQfnmQPtRy7I2MRPfPHeFUKYEQRBEARBEARBEARBEATBO8bFnjL89p//cetd43xfvMH9R9p7/uf5&#10;6ObTvNfbnShNgDLh+OkeJMN0b4Dv7v+B3X/0qHh5a1zs+yQVg17/eMaB2WxAFAMyD+TsAyklZnOl&#10;pOzJlJMyzQjBJGapNImWqnl3BBo0qMn32EquEQRBEARBEARBEATBO4GZwR0ADE7J4PBafmB1lr/D&#10;YTC4Q2ZnOzgcDnglFrAq0FegQEg+r6WZts4CWBIICJVYgEKqAyYFJQJ5eUZIdTnJz+9ocVRiCaCK&#10;Il2Oit9AK4pUzbwaGcImmmkMoMxIugPWfExsWc+qZTG4OcwNoK6mK523ZdkRcQkIGC8s/5iXbjQi&#10;cl4hwrlaBqtqrBoFB8TKMrI97RVBJ2QCN+xnc5lGu2Czg0KQ84yAYwOEHGqFkYsgqmFmSW+nsWxF&#10;I96YH3PNdmoPR3gmWjoIgiAIgiAIgiAIgqtSSzM47wVq5BnKPZDi6Na3xfDmc81ODvL41YeYnd6V&#10;5wFYiTOAxvGwKq19S1b1IqyqqZO0vLoqLU3TTXJeKkeeSVYmlhPFL5R035r/or4VydWbEnavkiyu&#10;Tnu7VW9RxU+Ji/p727KJlcKIRpjQ2abt6X6wldySZTTL3W33eVBrjqnzBCFth8YlJQtdQcMZOcaK&#10;c8FqucFZ2c02bVklC+l+d0bCsTRfLc4nrAUL78J+sQ0d0Up1Tmyfwy7H/JGFVNXB6gkMBNjuTfRH&#10;+yhfPUX+7mtoOgZTUZe5mn/pWmB9Lm8dQ9cqyejObFXdcwHLdddb749nDrotyl6XueRMtT8OqUyw&#10;PSHMCIIgCIIgCIIgCIIgCILgp0ar15zAF8DRF8DRw5WTEZ9Bd95/5t++vzvdPxlPy0EBToEilcgy&#10;UFV2xEk5xpOjJ+kPd+/0iv1R3yZFfwL2EtADy4G59WeF9ensUz6Qg0ikPLNwVikaTrIr1mjEGVli&#10;SlWrPem83lt5Ji1JnqPXPgiCIAiCIAiCIPjhWGkSWHxAmgAHVf1dkiVsQR0m37w5Eym3qHd5vkvz&#10;qILu5HKCgAtaasKqZnWbOJ+GJGRgks3nS8AdVjkRjOSKllb2C5FmcLoAWDN+mS0312Hz8Mw1HgI6&#10;3CGIoHWaCmsNfEm443wJASrZhWoZwZaRzKRLDpmMzspzsUUUrksw0l0y4AWEbAAXfoxm/mmrZqxp&#10;HAgcOzihbyEN2VjNlWQZlc3E1kR9b4UEok/n/lWaAVRbJjcSEEFG7EgaidtH3VrTIlPTkbV52egk&#10;bOXGVH1MQgBEgtq4qqVKsHLm8zqqWoJj6VzTaobJ4Z3lNJCQE/S2FENyEnTBs8DtZCd1zK5LMoA0&#10;qlpR52RIbJRxNPNdeUbpZNa0I+ODIAiCIAiCIAiC4MeB1bexBsAlNtKMWpyRAID93cOit/Pa8/R3&#10;mrz6QOOjD6VyD2j6Hht5hkRys9Wiy0aBBBY5ulfI1d2mOe0mXCrpfoWY4yJJ1vPFayXdV6+x1bIv&#10;yQp0Nh/6zXdWtBv5hhKrL8CFktw3NPci0okfiq7wof3ZtrKVdpmuLGQVXYnEJlnL+e0/+/4i++1S&#10;+VVt2lTJBYQ06yZT1StfeX+BjevtXWN530Fn21/9KG5cyGh5keUZJFHc/gXS3m2U332F/OoZ4A5a&#10;qnpYm/JXXcB2W5bOCZt+eM4re62NWt2M6+he7gox2q/XPirZdEBc83nwGrvStzlnnWXVb9aP47h9&#10;1wlhRhAEQRAEQRAEQRAEQRAEPyEu3IktPASeP/wAAPBs05S//mvc7O3kE5R5f+Ljoye7mL4YQRAG&#10;N8YQgcf/9S+JX39un976xJ7uTQsb52HyXh999q20/tTKQcooCPSIojBHzxMKy3VfbTMcbNL8OQdr&#10;ocZcsAFUco0q2YW0JJQ4k7lRurTUAVwPzTF/HQRBEARBEARBEPyYWI6YWuWbsMV0Xid3+zZJ3itw&#10;SYlWlz+njoVgYnk6AW6gOW0x0eKv0EmMp1TbJNhUWKfmg0oUfeGnWJq/YyF4aDehVk6o3VlgS/fD&#10;1tgoWs2bqzdWrV+RgqagTas8+JaIwgxVPLqfiirn9/jtKowU8hiwKZ2GBCgDSACteu2UEnEqMEti&#10;N0iOrEL/XTxM9On8Hr9sTVRU72UkhROkfKIyGWz9tiwsWXadJPhxToVx6ufuO+obpd5heXw6uT3c&#10;tW9HswvvbzdfDMvRrfE1RwJWbobffPRp/uj3X/jo9PXlwymvGjR5DUkVp0/28ft/c5+f/uVvrj3W&#10;77vpYTrIt7c2kzwFkEYz9aepbzkfbJ76FMAIAOAsbxrRa/q5GuarxCQCfRlvoARycVaXkjNE8MDJ&#10;warzDSyT4K6IRHYlMRkEd2UtcYejzsRBX9QI3s4ooWDsQ9gjO4IdVCKfdjWVS6daNjNS2VnJfDqs&#10;Uum4ls5spORVsg9MXstN2JkGAr1zRpybRwCmJhIZksPrIGS/UmQ10WyxOr48+heDIAiCIAiCIAiC&#10;a6Xu5iKa8JZaniGvxRmpP7OdO3+vndvf6PT1ez45vKc8uV2VJsj6/rnxRSy42D1sd+pthBEdYcVF&#10;E5zn3UdVF+nFku4xd76eeb9tG3imD6zpbt2Qqd/QeDXWTPf2ZBndZPR3sOtiTbPaCdftpOt3XZZR&#10;bfur9Z22RRtLX1FnjqOumOOqXoj5HtPk8reasem4WyeIabONLKMrG+ku32J+dbelltvanC/Q/G3b&#10;HtoL+S7uRvW+o2ZFqf6w6X/ctpJzRDldV/FcopFLsBig9+EfIx3cQfn8d/Djl4AZSKuapLcgrLnw&#10;9nmDYoXr9DFvOjjXLcKSJaVZMdd4Pm8v3+Uena5krSRjU7Pny7rqtyu4CiHMCIIgCIIgCIIgCIIg&#10;CILgZ8oFO9I//wu8rF9WYg21K6l6q+8/0q2nf5of3/gu70xGsyntVElQCZw83oUkzHaG+O7+H9mn&#10;3/wmPd2dFgeTgzT2cZKXQ+tbn6X14RpmUwHaICelgmYmJfecEs1Er4L7lUSHkKRcSkXdnKIlxyhR&#10;dQQT5kJuouOXe9eb6UOkEQRBEARBEARBcC00UgOuSo5u08gSTVWq9iIaamW42GIGy1OoG/VXYyRd&#10;kol0Vn+rzO5mguq14FYNRVa3V6QTtipS1QDOBRV1eTeASWeT7rOcYpnNkFoZ5y45gdny0hE0upRn&#10;Vap8U139VzYD3Jfy1mkG4FTyIyPNuVgrJjA7XpmhnLdXjUTCHQmvc7ayKFg3pQdgBpWF+sTrsmCp&#10;0s4sfxZmg7LT9hYczSbHh1b6rf6Zsu+f9nj7q+8nz+72y8kgAc7GCVKvAmHy5ADTvSHysAfc6dZQ&#10;T/icVefE8ypvYBFQurQ6F8Gzrb8rA7Lr/xejKXo3xtj54DVkAFcJSmpOnh1AZnAX9u5mHGKKfjZM&#10;0/YBfb2pIe9OkaeG1N8ws0vwYngL9w6/wTe/uA88+LF3dwj3Pv1GL/7u1uzWJy+urdaJz7DLndmM&#10;U/TUP3f6MYBhcpQzw+mTnZP8cvgyn6wLP9TSKxK/a4JQV4S/V3/ucrGvPqsmXOp4ex/QXYC3V9Ui&#10;pDxFbzbG6PQQ1YC0i+88E7OpRgc4ScXw9rwh39byD04mAytyJRoqE9Nw6paLvpuGyQt3N8IBS66p&#10;cFDQh2WWUADMhTI1JHgAqLZfGEj0BN0CTSanmzmkAcC5aIRVVHufRG8hujWaOJCcQnVSs8R+hpK5&#10;yQEY0RNRuNSYh0TIVZ/rBPkim4C1YKP1eyQ6W+fLRqRhBM9KNaTqM1K18KSa6fp+RFuKJHdI0ecY&#10;BEEQBEEQBEEQXAyrEloX3VOkIKeAwmjSzu2nHN58rvL4wE9f3cNsfEeeC9DAqsOsSnau+k0vnm1b&#10;lyIXEgwt9Xe0vJsdWcZyNefPtoo+4iL5vV3+CrKO7rxXfjbvQ6zmT7J+vRwVtapst46mvW2RwFL+&#10;8xuju4nfVUNAS3ww/2C9MIJvZ+VdiXXCh4uwvvwWC3/F/PKu6KK9L59XblVbLrLfd9fd5vlxqf7l&#10;mbYFB2f3/TP73DtCV3xy8fPGxUU5c1nG/LUDAmz3Fno7N+AvHqP8/vfQ5BRMRSXb0Obz31V5V7fP&#10;1dny4Kx7s5ftUG9IHLHuce0VJSHrBFlL23Zu10FnWUOQcd2EMCMIgiAIgiAIgiAIgiAIguDytHqt&#10;CXwBvADw4n9aOynxGXTvH3zjj/du+MHk1WzMMQyEm71SiXk2CkWc9Pfw5L1f2j/67re9/vHT/jGt&#10;V/RyYTn1Z2Av0XtM1s8ZBS0N3HPfXAWMhJFiNWymC4RnwlLznF1wiVT1t5FpuFQCgEtFHW2/Kbmr&#10;Sf6KoPcgCIIgCIIgCH5ovCsGTAAyFs6FhtwqAwmND6GdONy9D1pVT13I6xxiSqyCsX1etrqfMsg1&#10;9zvUpgeayzKAZED2WkJBWrt2iTT60mdeaSV86RMY2ORoA1U0eQYIOlLlhwCr9G2HVEf3VUUFEJIM&#10;LyH6PJjQ3Ew+EexYWo7Wk+EE0lSNdNGrOmDpFUyCl4QVgpf01Jup5CkcyPXCq5ixZ73pdMrT7hot&#10;fJJ3sXf87Wg2X4/vn/b47Wim/iSfmLphj6pj2ept0URSCjh+so/Z6xHySW++vRZ/NM/iB4R5irm4&#10;CBCvvlkWk2ARkGor7paL3QnS/il6v3gNnzrQX2y+fiY0GeP0YIS7z07x8OE/PVvBfC4gHmyIkrwN&#10;4F++sUg6bReJPQ+Z19OfZEDnuwTx+Dc/dBu6LIlkr48HIB5s2Lc3HRcVvkqQ8vGv/xcMUJ6WNoTl&#10;KSz1MUkO/O4Ar1/1T/y4AJvTaHOqmMtouBw5z+q8U/1tzjlVkGvL0VEJaPbHGH3wGk4CciyfwYRk&#10;xN6w6B2V42E6nKkY3tbReFZYv9yXJwIAkwvUvsieq5J6UL0RpGFhUEnJMnedvgNLoktG7kjYaQ0z&#10;uQ/HgDRJThA3XErNe4KpEWhQTKCsKSvQDKTkhFVZR9Uyygm65CRNgnKTVyOfd3BKMAfk9cjAZJUB&#10;tELzs4I1MqjFWj7z+nJJUEEQBEEQBEEQBMG7Se3+BQCXWI0FUxkjgVyQAPv7r6y//1Kz07/38asP&#10;NT3+UMrDqruVQn3PWMszVN81dq0Wq+8mWZVbLaDlytfN+00SjfbyaX4z3fZcLiePn7uatrwNngs+&#10;ztRfLfyZWfFs2TNsuAv/4X0P714XQVeCsU44Mf+7ov3daRaV4a0v7nmih41tum5ZSCv3fJtV0fRu&#10;zqUZXXHGVvOqjx1qIZpp58JvqqKz3KtkI12hxvLXyzPpnkeW5vNuHQZnN1B7N966ud0T93YHwLxr&#10;s35MJhLyDJJI730M238P5bdfIb98CriDlqpzeS1VuO5VuZChdI77n7VH4Q0tPLlamnHNYa9Lxy3R&#10;Osl02STNePd+v34shDAjCIIgCIIgCIIgCIIgCILgUlyqU1p4CDx++AsAwDfnTf1AuH3yvR9bMRkV&#10;w0nfJzj+6kZtMCeGHx1CLozzGE8On6TPfnWHX3/3ccL33w2KxN5xkQapP+mb2DNav4R6SZ6y0Etm&#10;lsGekYV7To1MYx5s0BZseN0zXyeNNaKNXCVaobCzTW9EGqVLBYC5jAN1x3QVySBYyDaCIAiCIAiC&#10;4MfIQq63zkzRkDvTONDcY/jqqCeyrSLo1N3cfzBLEKgEIVdRbga2Jzcj4U6nyQC4nLS0fA8imTox&#10;bhSxJIkgAPfWzJu2iIAB8jp6TXW5xXQ0uZlO5qJBAQKzg6eNs4J0EjYDNVk0iwQ9SzpR676JYBZ4&#10;yNys/1pC0bPDlFkCgDKpNGOZ0xHKNB7Y1E4L16g0MpXT8VFx5Lf68zrtxVQf3Oo3t2w1Cb958Xd+&#10;b3A3D2249M3p4/356+EHhxg/28dsb4Q87AF350tQhRs+A/CM1b/6c85j/bgUm0YI/VGJ01tj9H9R&#10;YpqEfiZe90vszAwnA+Cbv/oPsT1vKKF/qxlfcbafQXgE4Vdrvn8E4D6AL642m2vgZx22GVzz9r8P&#10;4K+htfv2fWDjcbGBrz//j9d888bPExvPB5/+5b/D1MtZL3PmgwGm0zFm39/E+FX/VTmuZD+koLtN&#10;ZXXyxB0uzrfPBT1Hdb4FUIxm6B9Uog4IGEwz7nw7KZ7duTP/cSqGuVeOv2cxvK3XhfcGeXqLM9e0&#10;13MmHaQ828myTKIH+k2vLUJG3nTkHmUOaujgkKCD6kHYISFBScKuGQg4KO45YUbK61+9JlWpaU8z&#10;8m/1pn2N0PRFmnwR8a95PhFasqhWZWjtmxIId8BWdGCCaOpt1Q8j6VIlnAqCIAiCIAiCIAjeCaxJ&#10;dK07F+cjuitXvcHFcJz2R3/nefp7nb66o+nhPeVyHyQqfSNd1agwqKJZ2OSjcilntZN7TVbzaYsv&#10;Vkkwtv1seQJ11JqLkgC3Srrvzqs90v26Nq9Muq/FHY3Eo0r6rxO5z1mOtiSgnRf8dm6q162kdyPZ&#10;uC07mL9ubXDirCShYd06Xzf9OsHGG2FJcLBaenFemy4iC1kpCNnAecdOI8aeN5srRDKbVmVLlrGY&#10;uFVoK1vH5nW3ko6oo9qJ1ghHLlP/W2TVtgcwP2OdvwE2mFjO2wDN+a55UtXIRnIJFgP07v0x0sH7&#10;KJ//Dn70ErDUcggLV+kyXGyTrgxlzXGy4fx77m/Mj5Z1Eonrnk3ruuKqVa0TGQFrZBlYY4fpXowE&#10;FyWEGUEQBEEQBEEQBEEQBEEQBG+FS3RkPyC+P/PhPJB/EXD/67/GH97ZyX//3LBnL8vxoD+ZlSUK&#10;lDj5+ibyq8G86Lf/8x/xswcP07NHd+zlrXGxr3Ga+G6Cz4aJ6LFn/RLo0Tkg1beswouU5JmVVcNN&#10;NPPkqcrpkjLqXDVLWqFVBb4AACAASURBVJJriCwSgHqk56ZDmpSgOq69/q5sfT+XaQRBEARBEARB&#10;cP1wy2vt+treAVid2MoqKrlObBUqWUPzNwNKZ258mhjkjvRiIWsQ6XJaI34gCTgX0WcUIFsSWAAw&#10;WF2hIBmRmCnMYD4fCs+lGc2c7hAMNADyuZQCImF0IM+a9klOyk6M+VTZjFZlzErpUNS0qMUXJSXB&#10;Dg1lloyAISWUQjrk1Ks11jdOOcu7ZW9yCGAfgM8Sp4NUlsen83b4rT5vvhiW08HpVEWu04OF8fAA&#10;s94QZeotArae1f+eLwKbq5gqdkZQE9Johv7+GLw3Qz8TpTkwM9gI8KkDfQOmjsFugfHUMewvkolf&#10;TI9wb3gLj8fPgM//ortVgaX70vr9gxU3vjcB/IsLR7ZdXTixVNePDQIP65ef/5DtOI8I2Pt58wa2&#10;/3kCmC/qf9d/XPxg54nf/NU/WfHpGonHAxAP6ra2z7fvAfgvzyzD/Dz62Wd/g+OdnXIwmWAyGIAm&#10;5Olsar09TH2C/PQmXry6+bI8qQQdVVJAnVhzB5WY484iSJdAJeh4Drz4Hz/mnX/2v+v5/v+b7uPO&#10;qBje1qR3aOWMo1wmalBwkDXCtLTUL1zZbjPlfi6ZjXyPiX3PngHdJtEDAAm3peY3HlWnpjwZ2Acl&#10;CQXAQTUmMPswpDqTx+v2yVWJNGh0CnIaWBm4llbyqve19AMAOJdoLIQbi+uXkGkEQRAEQRAEQRD8&#10;YBiJusdXDrH66ybBkhWl9u5+Ld16gvHRzTx+9bHy9BYgIw2ou6BreYbm2c9da0UrZ7UtoejSTVhe&#10;nvacW8cmSXtReC6qWJlHu8X8V7fjzJftO+FWXdU7olZYbpH0P5cLdGfx1vJ9u8nFbePJD8s6wUMj&#10;g+gmy28SRizVu2bbctud5hqYyw1aieDt9jfTrG1TSxbSFQV0l32tKGPFPrYkvTh3GRbTtvfjbfZd&#10;sZHaVH+78o9tyq9ad9uz/DxokfiP+rjUBet7i6iz/O1T4Na2kk1ChS0OgpYoYXk1EpIDAmz3Fvqj&#10;A5QvHiN/+zU0m4CpWMg1wAt7Fi6+nZeP68X5ntcny1iSUb2FfebCvw1vSZ5xRTZu13WLMN/X279j&#10;7/6yvuuEMCMIgiAIgiAIgiAIgiAIguDHx3Lv+Od/gS83Tzp/IvyHn32pr/7Xj8vRJy8wOrHpJPVh&#10;mEKw6oGZ11loRsCF/shx985J8eWXKJL1ese03qAoiz7Ym/mwoE37OasgrG/IRTb0CPYM6AkAMimj&#10;wTOV6kdFXv81qRFtpKqVgkuUu5rHSi7BmgS7Kl5gaYDpNQNZNyEN3aS6IAiCIAiCIPjBuIwUziU3&#10;Agnw5j7gQvVUAU4uwiC5KrUF6sjgBslp3c/q9/MPKZPD5qO60+SQLwoR1PJI725yCJJ8fl1Oo6OW&#10;TkhOUSekjRfX7pJoR+ae5WQ1dKCNzcpTNfcSiXTx0Mqc0QPgpFwzGE4XMyct6yT3NVNZiTxYUBMr&#10;Du3FVH6rTwC4B8yOZpqVUjOOPQCHvArMawbrOn2yh9nrEXKdUFytI83vztj8T2iNDlbFmB3WwZ8n&#10;9V8Op0h7A/Tfewn1DP0jYDwsMRyP8MV/8eeLFfhAS5sAwGUEFNcpn+jU2+IzCI8g/Koz1SMA93F+&#10;IvwbIW4HgyA4j3f2PLF8jr0P4K8h3K/ft8+355xnHz78p9vMav2KWCVDWkg69Px3A9z51U4+NB3t&#10;6xinv7+N01f9w9nJAE3IuWk+l/9vkQjUBHsLxWiK3sEYow9ez9tk7uiX071ieFsv8+t+kbBv3nPQ&#10;h5Z9ryySm/segR5AuuE2AEgakNh3SXQ7oHnfwATgJkQXlFBFtJPVa8hl86wpVZ8ZmIHq+ovJKtmG&#10;5KTJJReqqxJX9WtfXwK1rwrmrJZrOFBdnb2zO2EQBEEQBEEQBMG7TJMoTBALaYboEKGyMJg0uvlt&#10;MbzxnU+Obmjy+kOfnXwAKNW3hVXXb50kXL9fzj9uJSlvaseqxOWtE5lbSftNfz7I7ZL26/mumv+m&#10;Np+pZy5wqOavLROnl+QEWn79dtwN3ZX0bt1ir0ugnosC1jR3kyyjXcdKOcVb4kLz7W6mrjABy8vT&#10;XW/r1uNiv13e985DaB9zy23bar9tRDqtLrWLyDI2yUK663WzXGH1SaK7X7xrdOUii9fbnje6x3xX&#10;NnDe/ljLIeZV1OKTxcPPys3rGSRRvPcx0t5tlN9+hfzqWfV7YY2AX7iIU3ft9ljhSujKczZKkK7C&#10;2x7PrP3j1j54f+RsvX3q/vDlE9a7d5z+mAlhRhAEQRAEQRAEQRAEQRAEwY+KSz0kmPesf/nwjy5U&#10;8LMHf4OXL1Hu77I8OtG4b8LJ1zdQvtoBAKSDCYb3XuH0yR6e/Ov7xAPwMzy0w2/2eVoMBycnsyL1&#10;T/rT6agwzQaFigT40JmNmX0xmVGFSylnFaKZiX0AgDWjOLYW2qRGkMHcDHeZ6mEfISSgdKmon/83&#10;D6lILAantLTdkwbPhCXB84//yUwQBEEQBMHPDbZiRc9Y1vKKAqn6nEmoZRB1HmdzTdr8rxph3AGk&#10;1nfLSgOQVs/XKhkdAFA8I3QzsmmeyYnO97W0YvGZY1Ff815gd/5SJ0KLTog0QxXBJYwJedVwB8Gp&#10;gGkzf5qcroV8wkgXTgh3qAAs04GZ0Y4XbSHdZq9TZqmChBuT2em05CkADPtjTrzvB3lw+P34eC7W&#10;GH54xz/+v77OAHD4J/vc//eHevbBoJwMUivKsRZYoApaO/1mH7PdIcphDzgA8BzAM0DP6zi3RlrR&#10;bMDG2bc7Q9o7Re+eA1PHsG84BLDfS/jNX/0TbOachOKLs63IYklC8sMKKBq67SbwsH75+VtuShAE&#10;wU+OFb8N3XP+F7ju8+3qvrL7wFoZ0meozv1f/DmeL7Xv0r+XS7+L93/9N7BidDQpj5G/vX188mrw&#10;Io/74PuA7qISSDU8B/CMSEdT9A5OMbr7CsOJ8MG3p8WzO3ds+uHv2H8y6hXD25rMDm+g1xuUyknS&#10;LQCg0p6TOwZPEG8BgAs7JAojegJ2qoXingSjYwRTH2Jlu2hlMDTS37noTNJcr6XqN51GBwwuOTAf&#10;lZJmZC0S0SaRxlLof/eaLwiCIAiCIAiC4GdI/SBgfn/UyDOgXACADfdfYbj/0qbHX/vk9YeantyV&#10;5yFYizNIaSHNWFS7VP/ZW+euqKItr1glsVhJN1F6y5zvZn7d9+35np+82+pEb+ePS+fnL9crfN10&#10;b0+WseXK+gHo7jddycUqaUBT7jyuJELoCCu2Fj20yjd0l2VdW9vL1BUmbJoWOGc9bpBkrNszumKX&#10;M8KNbY69NdvuXC4oC1m9QK1GEtXzrzp8bm0d78ph0pKFNO8rqmP5AuoJXGqBGllGV5pRf9fIMgAs&#10;XnsJ9oboffQnSAfvo3z+O/jJa8ASmtG/uKq+Faz9LZnLXzYcG2vO51v/1qxt1BpB0pbLtDVdm1Jb&#10;lLEkC9m0bd+VHfm66dhSgisRwowgCIIgCIIgCIIgCIIgCIKfNFd7UPDwwT9d8elS4LvmHfefQXce&#10;PdM3n9zzg53X0PFsVvQd5awPsxnG39xAfjUAAPRuVLl3j//1n/HTv/xN8Wp4w05enhQ3e4c28d1U&#10;UL1xb9wvwJ7B+lmeyDSwjIK0gRIpuonZEtxEMyGbQBZUqoaATEIGyNaTHZPmog1grTyDDgFJAtid&#10;pinPLCmRzXulCFAPgiAIgiC4FtSJSurQ2AMMgNdDg2cCBsFBtQJ76vghQzvQxJYih1IzJRtZxsoE&#10;RaO1L4FFEnKDzxMgaeCStkKkmcTGpyEwG7wEEkQnQZcwa5onGEBN5zGtACiW7tWQ5TDQiJnAo6W1&#10;RR6amJUq0RszTs10CjfKyZxmZTZ/PSqN85U3609OdqYOOPZmiWXWLPdOp+XJgEAlscDxqwnKEgBw&#10;8rgWVAz6wF0Bzwk8r/8ubzsA9ZoiYaMZiv0JRh++wiwXGAA49in6ljD1DBsO0H/6Aic3RujlGYbf&#10;nGLyXh93n07w8OGqe5HFpgXA+aj3twD8i62jibYVVayd8VvjQdxiBEEQBG+aDb81X+Cyco4r/15+&#10;8Xn7OqAj4XjQafRtAP9yPk8BxGef/Q2Od3bKHl/AX+5DO5qUk2OMv33v+PR1H+W4t7hkvEPgLoA7&#10;1dtUTtGfjXHz5Uvc/XZaPLuDIQBMhv2dnHoG5GEhJZQ2gOcbXqRk0G0AEHGbQgFwl9IejITUh0iQ&#10;A8ApYCCX0diXYKwuYWu1Br2+CnaSaiQbAOroe8Bo8/XrqK8Taayugp1ed1G6ICPY/L3K9giCIAiC&#10;IAiCIPgx0Nz6eEvjYKBcuXoQ0Ns5Sf3d33o5+UqTlx9ofHxPKncBzmUZ1f9E1oEmmzQC68QYF01g&#10;bks2LlOG9X/byDqWv1tIqhcmaiy/XlN2LhdA9bcrIXjzN6ErpM4/smTqVWKD7cUVl0+w7soZ5gn6&#10;W667blL/OuFDV2zR/nxpSdZMt26abeUU6+QXS7Nfatfq6ZcLnxVerJpmXT3bykLWShVErN3Xuf4c&#10;cpHt+ybpCmOWt+s2u353uS+4TN2wvhXyDNavm0fV1etKjWv7t9HbOUD+/jHy97+HZlMwFdW6b02/&#10;ZWPq82Vb/rK+/LrfiGvfruuEIpfhjI2m893aMmcahWs9v7fFKcFPjhBmBEEQBEEQBEEQBEEQBEEQ&#10;BJeh89SAwMNqQMfnm4uw/ebep9/o2Zd3Z4M/eInRQJPxbIjCSpQGFDlB5vBqxGvAHaLh9PEeHv/r&#10;X/L+rx/1Xn/8OhXP1JsdjFMvWS+Pe4Z+6tNmxikGKkhIQ9EMZR4UblYi981S1T/uVVKhEgknZdUT&#10;n2Qg5CRM2SEkgHAHjbCFMIMyr9IzFyKN86hEG/Ub65SpZil4yDeCIAiCIHjLuFQl8p29psmYayWW&#10;XjeQUAaQ2LlG9LouI+evuwhwIxIkOJCTlBzIkMyqKNXWtJQWF0pVaAwNIlPdNqPbmYgkydtvKXOv&#10;22rK9DoxsT14EWGLMgYQOpIwg0gJpGlC8UTmBiQQngUctkf5Nuk4kxkA6CWZbAL1JgCAVLKcpmwD&#10;ndgkV9eXRdZheeOkNz52APBbfX7zV5+e3vtP/lbDD1/XgXhoBfK0xlCjAyJOH++hfD1CedwD2oF1&#10;FI5UiTsgwlmJR0hgPJxicHCC3vslmDLY20F5dIxi7wZ++8//uLW2fxBBxXo+g+aj3j8CcB9VUu8b&#10;Iy7RgyAIguB83tjvZXXdcR+Y//43rLgOWC/e6sg3GroSDsD/5LcPcbyDcjDB0beHtzA+3juaTSoZ&#10;MCHQm7Evl4PIi9EUvf0xQOCb/+E+7//64e4Y+4nJD9yykThIUkLWgUS6Yd+kocgdUCOHDQnsQRiK&#10;2DWSchlIk8sImUCrOhJpqHRxLkgEheqFA3A5M+j09cNQonvt3Ag2ImQ8CIIgCIIgCIIfK+0E4irK&#10;hKokGm4SjKk/s90PfqdB+cSnr97T5PCe8vQmAJAG1PKMVl/8udnm54kq1pZrktwvmAO+nRBjfbkm&#10;gb66LZwX3pgkPa93oxBg256BdiWXTYTe0nDwDvftrxJObLMPXVqX0VodTXL+tgKKpjyxWviw9fyx&#10;Wjqxadk3trG9MlqvV+2L88nq522b8vnXtaMrC1k5zZrluA5ZyHIdrX6pZiyCVVKF67DYCIuVhdbr&#10;bevtHoqtZi7W2XkbYZU4QbjQEbFKBrHiszO7FQHlDNJQ3PmHsP3byN/+DvnVt6ieVltd1UXFGWtm&#10;es6E1aTXJEJpSzKuUyKx7qDatMnm5hqeM+Fl2/SWRRkX/gm65uX9GRLCjCAIgiAIgiAIgiAIgiAI&#10;guCCXOlhS6tXn3j8m8tVcef+M3333Wi6t3uK2d70NM0Mx09uoHy5g/Kkj7QzQ+/mGMMPjyAS494u&#10;nn70S8Ojz/nprU8MAL4+7fVHyXsznyZDbwAAfdcOMAGtGGQoubFI9OQ0M6SemElnH0Z68mTuveah&#10;WZUkaktPLarsSKjJLGWTKNpO2WwJOABV09ZPZ5Q2P0Vr6uO6BNRmjRnZTCORZ7JcgyAIgiB4s2TU&#10;poKa9kBf8y+aC4T2+/brphJW5ZEBJnWnbENKXcNF9VbIMJBQI46ANYGORpMvXYMkW1yTpAyItPkM&#10;MwgDKOeSlcLIeZ11/abOhaRIp5SczHTCABOQrXJUSJiBmMwlFC6RdtpeGhGT7JolI+WgaCXcJ4uV&#10;AAk4nItARBryMdibAkBWIjgbC2kMACqNBSf5dFQc2Yvp/BrrAAf57q+eOx4Ch3+yz9+8+Du/N7yb&#10;hzYE6FWyZHW1BYAYP9nDbHeIctgH7gh8DvAxgGespRd1gJ+qzVmMJrCDKfp3DpEtgUkY/z83sP/p&#10;N3j8b/4MF4s4u2xk6TnF3rqgYhOVsA/AZUa9D4IgCILgR0XrGuWL+t/Vfv+X+9FWSTjQlW5c+BpL&#10;AHDn/pd68dW9IxtmTI5Gr/K4B9wVeAfAHUDPATwFiqMpegdj4I+Ab37xK7v/6FHxGq/T7eGuTTke&#10;yngw1awP2Y3MPCB4AKQhXfs0FKB24OwLGIHqQxiZoS9on6ou0+vBkeFN/6UkECDhkARQJOSq/lHM&#10;gjfjzRIAbDFc8+obEFT5GdU0WjtNEARBEARBEATB26J+EMP5a0lgI84wTzvvP9Ho5nNMDm/m09cf&#10;KU/ea7LAWYkzpNqG0UpsZ/OQp5usfNEE5vV+w/Prabdhm3oWD6bq5HtUid3N66Wk6TVlG9qSgaUc&#10;+i2XerXl4LKZ96sSjC9a55ujLTvofnZGoHDV9m6xyKvEC9xmA+qs6KIrczi3eWvKV7PeLGtZt48v&#10;118tQ3ufbDV/+fPW99xmV2nJQjaxVk5xAVnIuvW6WpqBM8KH9jSXlpt06ZpFlmwj21axLBtZbPtt&#10;2Oa431S8I8VoixPWhOY1n873UFbdacglbLAH+8Wfwfa/RX7+9/DxMWCpkpZcRZrRnvnb8ia8MYHE&#10;moVoH3DzHxIs719vauHXLesqkcp1zK59bM+Xj29v2/4MCWFGEARBEARBEARBEARBEARB8Ja4rgcL&#10;xPM6OP7p0udnAtcXSX8PBDx75Lfe/1O8OH2RB2kfe0WejbNgliB3zJ4e4OR1D37SAyiknRLFjTFA&#10;4sl/86e8/+tHPQB4eWtc5NMe9/00TQ9mKR/3jcjDYd8I4yCXKrJyoqUBABTUSIWZPFO0BABGFBII&#10;z6RSkQlZ8iRUynnCfb4w3jx7M+U6oXVJftGslRWjwS/WmHsToE7HsrADQFNv8xcAksBMKAlcNZJ8&#10;EARBEPzkaX4A27+biwG3zmVJaFUP8yI1pa2qbamm+sfaGllFR6ShxEr60BgrOP/OUH+01ACS1YjV&#10;86ALkxOqIjzNxCzS6tCwOueNkmaCVdcOlQXC5Zi1azbo1FUtn5H0ajZlawpJfkhY1UAngTzOhtPC&#10;yRkAQ84p2ZGXkgPoFaSXxVEWZt4fMwPoz1hm7kx9elQl6PX3NDs+nbTagq/x1fTe8G4e+BBG4nSw&#10;h9nzIfLrHvC8tf7PbqH5hkmjGXo3TjG4ewQyY2YF0ukM3jNw5ihQwA6OMP7tAOmTjMPvXuLezi08&#10;Hj8DPv+LVZVjfm36oJ77LQD/4tx953xpxXa8gTCbEFQEQRAEQfBTYMW11vYSjgteY9V9mIuii5k3&#10;14jvA/hXWESCPwDuPHvm3x2MpjeOphjnCSbf3jg+fdX7bnbSq24g7hK4g0q68ZwoTqbYPzzEP8wv&#10;imd3MDzZRYHj3SESetSsj57dkDCSYx+GEeT7Ru5k4EYC+y71KUuA+g4VBPsAeoR6kGVQkuBGSWKu&#10;s6QcWQsJBwAsRBzVnZCRVt3BLGdTOARbl74SBEEQBEEQBEHwZpgnrNaZ9yQpiVBZkIQGN79Pg4Pv&#10;NTs58JOXH6Ecvy/3AqzFGXUS9MI4sSzNWDzwudhtTlcE0Kp+bZl133c/WycZIFoJ7kvNXiQMrxUU&#10;SBCJVc6AraQD85m1J76MLGNVGXa+/+HZRiTRFiNcVZixsY4Vwouty3bbuUb4sFFq0RJOnBGFXEC6&#10;sIlG4LK2Ca3eiKXc/C1ot7stfGh/du76XSML6S78NvKRpfnx7OfXTnvlVTNaFgBsLNtZ/lbzuHZD&#10;XEWQ0SnbyBBWSRG2kCTMz1Sq6iUJeQYApBt3YTs3kL//PfL330CeUYcGXo84423Qloe8DZp99lJd&#10;g1cUIa1b1mveTmeOzx9iWX+mhDAjCIIgCIIgCIIgCIIgCIIg+Cmx+gnOg+oBwov634ai3ScNAoA7&#10;95/p9VcH0+EnL1CcFlOzGSaJsNMEpgwTkR0wOKrYAoMkGAEXQTisLDA4HvQBAHfQH5fj5OWA8tnQ&#10;Chez9X1QJpVGWhrIZyxUJDAPACAj90zsAQBoQ9GtCsmwOuOWTO6LRFmrQxqcnA8Z7xJt8eQnyxxe&#10;J+U2Qe0AKLnXz2CzCCQgr7NmtD/PJhTLda2mU1lnFPsgCILg5wXr3w3JSUkwgDBJvpBTbCmpOFs5&#10;RK+rWBZYnF9fI5ogUNdR/c/J5nd2PqnrzNjJldOiGYZLzTBdy7+mlChzNKMwwwGacymizOD1qNBo&#10;ZFk0ObNSNiBV6w7kK3NmNdcAwkzACb0V4WE6NaQZUEJGFiVyFo6rVdIsLsdZmvVTNX50yVm2KU5Z&#10;jKrlL095pL3jUfo+l8cD+q0+7wGzw5lmWfMcuXolN8FP1SKaCxmCARg/vYHZqyHK0/58ozQrWXQQ&#10;QjHKgAvCAQCg2BtjcGcK5SoI6QQnOMDBsrjigYB7MDy48D5zXbKKBZ9B89HKH6EavfyLc8pcmbis&#10;CoIgCIIguH6uUWp2H1h7jfiAc+fb0+Viyw1ohBvvAXgA7f7hlzq+/6IcP7l5dDzexex0uByQ3aIY&#10;zdDbP8XOB4coEzAZ9XaKo9NBzwd7og8NeVfCKBt3TNwTOAL9AOCQwAEMQxf2LZFZMAMNlVTPBBpg&#10;BsohyCUHIQIZDsmYLYFwrzpOO42T4mI2CIIgCIIgCII3C0GQ9bglzWMMCUBOAMDe7uvi5t4rTU92&#10;ffL6A02PP5TyoE6SFmrVeOWWqJ/m1JaBy8oO2pKMjcIBYGm67vy6n22qay774Op5ryvbyDKaHPf2&#10;6+2cB9edAPzuSTLarBIXbBJOXJZ18oRV823+tl+fV7aZx3nz7Na5mPl6YcSVZCGt3Wmej75WhNGZ&#10;uHkuuc1+e9Xd9oKykHXngm32nWuXZZy37FuswHP3vaWpVwhxlkQXbdvJuuP+nAa15RmrJBprpicJ&#10;abmocgmmAsUHn8D230P5/Ev44QvA0pkwAaC732NN+5dpn9u3/a14J+lKVzYKJNrbtvv6inS3+zb7&#10;wDbVrjv/ARuWddMBFt2klyGEGUEQBEEQBEEQBEEQBEEQBMFPhGsMXO/UOx8N8t9evuL7v/6/AWCK&#10;AZBP89SKhJOnO5i96iOf9IDaMZF2ZygOxhjdO4KjknGcPNnD4//2PvHrzw0APr31iZ2+2CUAnOzO&#10;dgCgTKeWexgBQG+mgigGMMnlBZEGAGBS4VIBK5TkiVQPJJKUMr2ScThJY5O5Wq3Vxm/hKzTrVQ5s&#10;teLSYg22xRxVtEm7TFp6XycKVy1snvM1T/cuKtOoR6ls5r/UjnOQ/xjU/kEQBOtxVI6HS8slAIBz&#10;48Hl6pCUYQAdSZLTkM6pK0tIAIhqhC4g84ylaUXilMgzkoq5UGL+1pnWDN0igs06m6+7Ng60hn2p&#10;QlbMCWFiwKz5rhZ7HLmZd5ZsTFWfCSTl2cjx/PcmkXKfUH4imsGqcZtNfuzCDPV0xpRFP2ZRWzvK&#10;xIzeGDoej08HLHYnKo8H/OBWKvf//eF8XT+881wfDT7MIxui+cGWDECGSIx/v4/p6xHySW95h1G9&#10;2HVQWTGaoHcwxuiDE5w+2UfWDoSM2Z0hOHKMpo7DvmG/l/Cbv/onq1b1GlbKytZNyMXrLYo8hL8d&#10;OcUmCDysX54/WnkQBEEQBEHwk6Z1DftF/e9i14iLS/aucOMz4MuHf4gvv/wjXOwam/joL/8dbDo7&#10;GX/73snxi8EL3+8DdwTcBfAMwHOiOJoCAJ7/b5/w/q8f9V7jdTrAJJ0Wo12SBzDtK3Mnkwek9k3Y&#10;kTgCNCSwB3AAcUcJIzp6cq/8v6r/A0BKThMgkfB62GapMgrCUN8szrMBlqPMl+7nWA/7/KMYwjMI&#10;giAIgiAIgh8Kth47CJX8QhIhTxJg/dEp+zt/p3Ly2E9f3tX06J48j0ACpJp85Vo4oTqBmZdJ+r9I&#10;4nO3/nXyjPZ320zb/XxlWW2WGmwvy7iKfaBdvivLWJc8f92Sju1p1mNbdNAkUm8rqlhb9wY5xZn6&#10;WsKGVXVsLNt8jvOFDetkDWfEHGvKX5Sm7NyfACztBvPFqRPiKUFsxC+aC2C2mf0q4cN2jbx+WUh7&#10;/uvOCdfG0opt0ZUfrEOdNnaa1j4XrzyG23aK5rin6snVKdt93cykJUjYVpbRnW7+8fL5pumGQi5h&#10;owP0/sGv4C+fovz2K2g6BlOx3FV1CW9Cc45Y3rbrznc/Ii60CFf97WhxyTCYc6tdd07Y+PPU3idW&#10;/bYFFyWEGUEQBEEQBEEQBEEQBEEQBEEA4E0/aPji8z9f8enaIPZOMqiA+4+Erz7Otz55gW+PTvNB&#10;r4eJE6nkdNYrQSTIMwjh5OkN5JcjlCf9ujRR7MzQOzjF8KNDjHu7eHLnl3b/0aMCAE52n9vOzp0C&#10;APL4JY/degCwN0ycnXBHPSNnLvV9mLMK88JZsA/5kHKXkyJ3EmlllhLdlNM809mTp+RkBmCkSUqN&#10;yMJkSfBFTHtrQHoQIm3pkVF2aJHMTTJ5Jzm5XmN1kvHWwgyH2DwVc4CQUI2HWTfsmp+YNRKSIAh+&#10;+szPadY5jyxUDV4LiXyVmKipYyUGkHB5NQ/VDqMNZywzcimZqHs+aiKE5vMm4fVkjVkCQPvcjeXi&#10;RpFQqnwTVbAKpqZHJQAAIABJREFUV0WbVKMPV21ZhHZ4dliugwDYLL85ZitmVxJytRKhBJUEM8wJ&#10;N6FSUo1BG8sz69VG0MbMOGWqhgODlxRtDNi41T7SJqdgGrsVxqlLRcEBMJtOU9k02kdHLPNo0p8e&#10;Lv0mffmffza595/+rYYfHAIQTp8cYPZqiHzSB9gO0kLnakCtgAki7czQuzHG4KNXzTYBNIGXA9hg&#10;hjwuMBoJ5XcTzPYK9I5KPBtM8IfHO/gST4DP/2LVpsKG65A1E88jOYgz1yqXZtvf1+1/hx9E8EgQ&#10;BEEQBEHwU6JzfXu+cGPra+dv5sK71r3Bg/rvewD+1bwu3bn/TN99NZoe/IMjjNnD9Onu0eRo52k+&#10;7QN3UP27CxTlFPgGeP5ffcJ//J/9nzsv8+v+bhoNVc4GY2rYA28A2Id4A9S+Q3sSbwA+oKwANBBY&#10;AOhT7IMoXHKKDsoJuYMu1jelqrSATZYEHQ4jtJAu1pkL9X2jO5BMq6SMQRAEQRAEQRD8PCEpSGwl&#10;NcvdDYAx9aZp/8O/93LyGNOj2z5++bFyuV/ltDbP/ghV5VUnWF/ofmPbBPd5EEX9t/16nQhj3bza&#10;5Ztvzpn5/OlQkyfP1uvtnA/dKS6a8L0pgXjV5+9G0nFXrtAWLlxWmACcI6fo1NcWNnTnf17Zbvmz&#10;y7RetNKevvv+MrKQrnhkLhJYsxvNZRhtyUHr4exWsowVwotVy/GmZSGryl9WtnIhmnk2B7o2rPAz&#10;ZTvL7+v2/Q31tU+nZ5wY7Q/WteEcKcamcis/x3wfIlCLhKq6qpg9It3+BWzvFsrnv0N++ayalVld&#10;7epH7O19Yb4/EUvr6VpFKNuwad1dN2/V//GmZra63pXHefsHdEmSEVyVEGYEQRAEQRAEQRAEQRAE&#10;QRAEwQ/LFk88OB8h/cW/BV5sV+V6EccD4c6zZ/764GC6c/wcfR2gLCdIJHLqI+UZmAzTqWA9fqfS&#10;oQQo1w+4rcrIrkT6jckeyC5Mhvt4/MEv7R9999te/8lE0w8HtO+/G5S9vlk/a5qnqchFX3XOMqme&#10;0XpTcwFAL2skJgMBZVKWB2qeHAIANUykNaulBAbmKObBKHI2Cdj1W0Ksa2ytCDmBVp64QFnnSZ8A&#10;l7T0MGVF0jrdlFcls1MCpVyH4OelIViaYQba81v/pDF7KRlRpNTkWKNERoHUXorWZ9VrANX7DDCZ&#10;1GS6r02+X89S4+qk/rwuub9FMjK7lLrrN/hRQoPkIG27fShDcxcDHY2U5nJPeh3CPO6s3vcuI59h&#10;NcoTUMUtdL87t3wGYAYiA54Ey9UxlZePxzn12akaWso7x4HDRMIqRRDq43ZBguhcl8gjZgMMkJ39&#10;3rRGKCSRrRCP2lbhlBJMlcODnBs1JMGg1JreXaJwyERf1EsaPTvtWM1JvpqeWTYB8njpPEfJpBNT&#10;saijIJUxgZVT5cUyWdnzNMLJ0uKNs174cDxK3+fyaDCf9uvP/6PxvX/2txp9eAjRAVWjCkGVkWku&#10;o5Cq1aZ6UGMaTh/vY/ZqhHzar7dbHe1H1PVUe06xU6K3P8Hgg2MolVA5QMIYbgXMSwDA8Zd3cPM/&#10;+BKP/7s/QydY57LnwusSVKyo962UWUH8LARBEARBEATB9XKla2zhPoBHEH4F4BGA+5j3ST7/4gMA&#10;wNN/u5h8aYYPWq//Fv7BP36q3/8f7x0XOwfHRyfF/B6rTkkBAKTRFL2DU9y8+RJ3v5sVjz/pjXCC&#10;/SyOrFfslVn7CRqCvElh36FdgAcU9wjt15HlRihJbgCtujWVV52EdDdUsg0pw0BYncCGTj/dklkS&#10;WMo5C4IgCIIgCILgZwDrJzEL+YUkSiJUFpaKjJ3bT2x047mfvn7PJ68+Up7eqvTvBtR+9rlXQvPH&#10;Sm+cbWUZ66bdqmxbjNF5SnSxnP12cvBFaBk7lpKL3w0pxibWiRSa7y67m2yUU7SrvMDqWSlgaI6L&#10;LYUNXTnEdQkj1kop2rtB96t28y65m3Tbv40kY9OueVlZyKryF9p/LrP8cyeKFuKMixTfetufIwto&#10;xA1VkFpn+i3Kdcu3/65jPq/5B1jYWTj/qJFmoJItVa9zCRZD9D76U9jB+8jP/h5+eghaqqZp19rZ&#10;H9bJWdpypHXfXTvXFeK17sdjLW/4nP6G3BTrqp0f613L1BLrGvRu/769i4QwIwiCIAiCIAiCIAiC&#10;IAiCIAh+MN7oQ431j3ceEM/f1FwfCLdPvvcTH03sZoa9PkU5GE7MZ8gZmD2+iZOXQ/hJH8BC+i8A&#10;aWeK/o0xdj48qmLR6ZWQA9WDytPBHp7c/aXh0efzFffprU/s9PWQADC6NdbXp8N+r388sH4WAPg0&#10;cafEKKfCAIDJRU/9skj9pg4vJcCHBl92Yzj7QEqoYmFISiR67ijaSfWeslHsowOBntPOPIuppAEZ&#10;rfTzzZgEL0jPaGe/G4BuNrwhzT+zOmnfTSKrsXA2PdDkOfKL+bNwLgZJ2AaXnKzkI/N5sRKsAI3D&#10;YwtJwcrKUSXvl5WVwctLPNYU4EZAJhAwt0s5GKr2mCCvCm9anwnIGUjzUYfqj8nqabY56RBshdBh&#10;CxJQCRzU2lpdQcs5ZACJQFY1xkXy+lBt/oJEzq0Zbqioak+FXeDEJ3KxrzWZKy3hRLOhMoAthSzz&#10;+tgIHdqNP/+4NDnr01MluaEvmkSHzNg9/dIlGWnATODsTJuMRqGEabqcnQPIM6U0EzVNymwe71ar&#10;tURCmrqzlJV1IwoUynRjaUzH8PpzKwQvCSvk7sfGlFVMl9ZZlp8UGMw0O2VrJhjsT0+m6eNZefj1&#10;0vR/8Ecou8vy8NFz3Rt9kIc2xMIUAgBeP/RfBLCMHx+gfDVEPunXQVbNClNrd61WZ7FbYnBzgt2P&#10;j5rGYmIJQz/FbDaEpRLKCSdfvYeD+1/h8X/fllRchAsJLS4rsHiHhga5TPsjICMIgiAIgiAIfnrU&#10;1/lf1P8+37pgdX/TFm0AwGfA0wcfYst7LP3JZw9xeMvK8rf7h4fjncNydwDcJXAX0DOgN56idzTG&#10;3r1D7O0UvacvpsXuvhc4wT4K7OfM20TaA3AA6ZaIoYkjJdsDMAI0ErnHxtjR9EMJAiWIktEhF0mv&#10;h/usdZ/zoVTb3Zg4c/O/WCFx0xQEQRAEQRAEP3JYXfHPr+0beQaUC5CwnVvPOLrxnSZHBz55+bFm&#10;4/eqYqynrZ4iNimx1ZP6i2cet5Og28nSrP9blTi9qZ6l8T1adZ2bbK2lP1X5dv7zdk9pt51wDZsy&#10;nN/12zDWt55veC5rxATd71aJHtaW1dkE/vOEDZsEIe3ywJaylnPqbbdhftC1c9LPEyNsnOnmNq4V&#10;GNRt2iTWuKgs5CrlLzN9PePlxP6LSA+6606XkIV0t53aL7aQbZyRXnS+uwhLApTl81lzem9iHCpx&#10;hgMC0v57sNEB8vdfI3/3DeQZtFTvo6uPxZWzXyWn2eb8fRHa6/sqx81SnRcRZbTLXH3WPzRnzqsb&#10;fwTa+3H3dXARYo0FQRAEQRAEQRAEQRAEQRAEQfAWOTdQfn1c+QMBzx4Bk9fA669xq7eLg/o/AJgk&#10;oezNMGGGFVUedyoJZkMCISPGjw8wPRxidtJfPGNqHlq2Zl2MZujdmGD04eE8FmY4zLh797T4+ruP&#10;U//JZP5Eb/rhgOn46ZIwIw1nOlLR2znuL2e/A3Dk4dTYYxq0ngqeIqVBoawRrfPEtnQpYZSBHnLr&#10;u0QiS8mKQsKoLfFYWqF0M1mq36xcuaKbZAkoscm3bvV02kJ6QIcEJRqTC7JVT2nlG+vxuX1ivcLC&#10;/Jqed5kTbqJBlzVmyP9/9u5lOW4sTxP89z/wC69OihJJXSMiMyKrMhVZl7aeVW9GbbPqB6jZzH52&#10;8w56hzarxdgsZp3xALlqa5l1z3RlV9V0V1VLdYmMSEWEQneJkkjx4g6cbxa4OAAHnPAbRTG+n5lE&#10;pztwzgFwALo7+f8clrbTcAWrCnpwyaSbNrgjzagI8m3nwiXofPxXVOVPT60co1l5HCSMzodGV85s&#10;qW+GMG8RjUHYNHTF4CMfdz+6PelGhQEiRwbEgKeEZhhw6D1CBFHlcsbAO/Pvw6j6XGoFZt4HB84G&#10;2ZgYueEfywWe3tx+Xf/dvoX9pWAkZML3A+u691G0utvPh1K01m8y3H9klzvr0btBNIjS7BM4EB5H&#10;T+PAifCoXd7O7Ebhbw/MSn8PwmwBt9JHp3eCpd13cN4AxpvoWh5od0HziCKA4REAYGUFWF2N/6We&#10;vz3B4UmIhy8Oga/+17rdUOx/st9Xn0Hd0aRZFvp1u4iIiIiISL2mr7HS11a514l3cy+47sbv4P3r&#10;//1vcXAUAc4jHETov+jh5M0ywvUusG3ANhCEfeB4Dy/efxv88fr1FR4tdb0LlzyxbEAPQM8RWzCu&#10;A+gRuASgY2DHwzrxbXRhaJtHRFgEkuYYeXMEySwsIw05TarfvAecQ1ZYl//M0tyWxmVS5ixdb/Ld&#10;Gq/n6M2bozvl/bVKHvCBo4u8ZZ+BOsVY0pzh9FtMXwWXrecI85ZG204mfQ9y+Hng01V3DNet/ejP&#10;Rq0AtEIN4oQ8AGegT2si695jbdJWHBBj8ZuRSbjyFLJ1s6M04fyLM1VphDk48/B0cNO+wUJgtuNd&#10;WI/eYI6nvWddOQhzJH2SyxPXx07zRlZ6zXBmaQbvlMc7Xpf0NhzbhGNJ1kuvEdNWSxGkwcyT5qx5&#10;Se2Ypqa/1njAO9D5+Fwg4qj0yUeSXr+HJZATt5E0FL9pa2kV7eTt5K4v8zoXHLx5ODpMPm/S9Zgb&#10;zKRtAEC2riG5Ck5xnUiqB9Ofx5hl7sW52GZmNE53vJmsa+mN6St3k3mT/mSYdDw2nDcGq/39XbOh&#10;EGbD5xJTbFN+vVme2+TXy67DU58LNMQ/myaeN+m0Y7yXp34OEA8miXfLJs0Uc4/DMn2HOBnOzTj3&#10;hs9xJx/PcCw0T5tu7pHwZnSAVT3fbj6W3HrxKTn2WKUF8VlwBpKCaLgIIDg46Pmjt9c5ONoGGMTT&#10;z5K4vuyiODY0I+sjOfjjwjLyyzXZjfn1qwI3xrWRrRtnDSaBC8Vnys0PQHpa5U8xlm5XtVZ+vLy+&#10;lZZFRdsfRvyENd1fwx/38Z92TLTzatovBjKMhBHkAi+qAjPGrltqP70MnRZ4kSZUpsvl+8qv3zg0&#10;oWZ7C4XoVtrXvjQ/0xQbFNcdGyIxZt/l1x17DNKwmcqwklPO3lL/k+y77Nwu76sJfzOfNDJ8SVw4&#10;8Tn2IlCeO+bHB61UXxMwDG5Ir/jpW0d2yrrpeuX181+b7IPC9p++HsHkDaHkTaP0pUMQwB++Q/j8&#10;IfzBHuKApfjvPmrPW2+V59vwmu4b/xxoJL9/5hWYMTwJinMGyF3Ck/uYW67wXmG6oEflZJtqWIvY&#10;1mbXZBjjD+UZu60f/ufXx6r+Lx5FREREREREREREREQWY9KK5Njd4i+C9pJ/U3Td9DdKhb+vuXP3&#10;P+LdYS9c9QfhyVIX7tjDLzkEB4dgq3ti0QkAwJzHIArgf9zA69er8O+7WRvBch+tjSN0rx3AM4JZ&#10;nGBg1ob3UfwL0fzv4jxBl/7FTvKnR+nvxHz8i1VPD8v+AqC8AYRZG7bc66JG5+kJsY3OAfeSqvuR&#10;en4AgDtaoxnbJ9Fxp3KBEmstsWVoI+x3gqA98sEajAanHgdztsKAFqc6lBoYAGgDPoqDDJqMqbKP&#10;iGRgZpExDNBh5ON9FZ2yYp0IiH9RO14rMCMxgNkxfPX4pwnLyK9HC4fttpDtM4atPnx0wpazRmdj&#10;LrXCXPyHqjSetM0P8oERY7Wdtb33R30eWTsiw8CsHdX2zkFga62wH62+64f7ywYAvma3ru5v+5Pl&#10;4z4tGvuLbBb/Iqn0oAHw8H74e/E8s7j/46erGLztIjps59ZLF6q/whiB1kqIzsYJujcPht16Q+AG&#10;CINV4HgP1loGwyNYaxnR0St0O+s4jE7Qa3fxt//n/1TeoprepjbN3xTOoc/zRH9wICIiIiIiMj9T&#10;vcYibgO4D+JLAPcB3AFwD+NfF9/Ndfb8vr88WI9efr+yH+xv7oeHnaxYJH3l21ruo907Rnf7LfoR&#10;lldandU2B2v9gOuA9Zy3FZrfBLEB4xqJHuC3AOvS6MybAy2I6/ycI+mdIYKHpyEygzfSJxVxcedJ&#10;cKnRsk8dzYquSWaFelMWyIuIiIiIyGJkRcpJEhDj2wCiAACCTm8/aK/9sx8c/+CP31z1/ffXAN8y&#10;WJwrA+SiZaoDpPIBFnX9l5dtEppRbjMfljGuz8K6I4vEm9C8/v60ot9xYRmTtptLKTgHRsMymNxn&#10;w9CMBTot8OH08dvI96eFL4w7AlWBE9MaDfKoWqq0j0vdjduO8r4beSwNr6nbp2PCMpqEV9Qdnyb7&#10;rvb4Np1y5aCIeEB1O7my3cI+y++Wpse97vTO/ihjShOFI+QDDJC7PWbfJ2EexeAMAlEIt7yOzidf&#10;Itp7hvDl92D/GGi5/M+Y4ltCVhHAsKjrW/VnysxBzRUh/VFYTmAqDmpBYzoHztePqgtFgRkiIiIi&#10;IiIiIiIiInKGzsXfe0/1a6d7d//tNN1UbfCZFqV/8X98DQAnVY+54wh+w8EfH/db3TZCDKobiVpA&#10;MMDBox767zYRHp72K6b40xAM+d8157c5SekfcyiClQFaG8dYurE/+gtrjzgVIgTMAZ6Em6aWgHEg&#10;CTzhHeKP0jqDX0zG4Qvph9Dlf7k+PzRf/KOFZJ8dPeqh/24ZYRr4cNp+q9oX2SdYjFmmsHz8xa0M&#10;EPQO0d7ZBwKffWjjSJfe0AoiDFwEO+7CWhEYVseHBGEXg/Z7dI9W8eCrX58ykHmYOaRi3uf/R/xr&#10;9HPx80BERERERETOjeR14oPk31eNVioGbADAzpd49Ze/RoPX8Lz5F/8FbRccHTxdOQoPll6G6y1w&#10;Oy5VCI77wGPgxV//3G7/xf32m0vHre5+uG6wHmkbLgi3zLtNOm4YuEpvqwZbdca1+DYDH9eCJG+E&#10;OSDyhJEGR4JJqIaLI0LNDN6Dzo3ZRQrTEBERERH5ULICeaQfXGEkad7Hv8i0zvKRay9/46KTx9HR&#10;66vsH16Fj7qwODgjWT5ZL2kzafS0IuiqYIzTwjLSMefbniRsw5AL+zMkRf+TFJvHoywWmVvFfU1+&#10;2VxeP72/qr9x4zg7xVekln0d1obPEheR66curMHyYQ7TNFxsf6TPCUY/6/rNOkHp8Cc7IZ2zaZxl&#10;Yb/UpWVUBNXUhIXUBVvUtd80LCT90Jx8O1n4xinrjh1Tk/0+NsSgZvnCTsn1VwoLaSTrG7ljl157&#10;Gp7LVj72w4tuc1b6Wr5dN/7h2zfJz4o4J9XHH1MTXL4Ot7aJ8MV3iN4+j5dxLrvmnnpdXsSfiFR9&#10;qgwwYcBIA/l5ZRgzv8b9fFjQ9Xze2yofhAIzRERERERERERERETkJ+TMf7n1wYvZf//vfzHH1mYO&#10;C5iiQ/1Ccr7O/BhWDOCjP6Yf/LyOffT7UURERERERGQGjQI2xr6Gf/TVv8kvFjd4N/tKANy+/Zwv&#10;n632V7sn/cNXvcNob+lZtN4GtgHsEK1wgKWjI6y/R+dw9cVK97i94l13CYh6gLtE5zfN22WDv+Qd&#10;1kHXhbFrsA7MlgB0AUZGeFoQGegN9N4cQTL77FRLPp4UMJLw5hAnpALeHB293igQERERETkjZoWi&#10;ZZoZ6CMHwFnQPQnWbvwB0dETf/x2m/39a/TRSvyhE2nVOGE2rP4eF2xR6LewXLOXAOWQjPz9YyVF&#10;32kBd7ouMVofP6732sZr77cx35/WbrnAeoIC+zmryhzIf97FfPqoDiKIgxGAfMH/cFkrhGzUhW2U&#10;Ax+Ky02+P+sCJxYiLcSfsgC+vH/K+yp/7tQFGFStD6Q5Ac3GVD4+k4Rt1I2pUdflEINCyAFr7k/v&#10;K82d3OLj+8+dq7UnSUUwx0h7Y477VB/CkxtaU/lNyR2LLDgjCmGdJbRv/BKudxnh84fwxweAC7Jl&#10;JutoAWz682dE3fw5dZ3awc0+JqC4fXPa1trr6viBQH/7Mz8KzBAREREREREREREREVmIC/sLrXMS&#10;FiAz0DGc2oU9r0VEREREREQumIlfwxO3AdxP3je5A+Ae8OLBbmGRrOG7ww62nz/3g9+/6/uTT/rv&#10;jltv4j/sT4siDK2lPjq9I6xsv0E7GqxFQbuHVnedfrAxcG6jFVmP9Bt02ALYA+wSPNoGBIAFNDoj&#10;A6N5GrwBHp6eZhEBD9I8ShVO5nI7wMMR5g101JsbIiIiIiLzkBWtG0DSzIwkjYwcEDkLun23uvMD&#10;ly895fGbHZ7sX2MUrsGy4AwCiAMpzNKXDyPP1+uCM5oqh2XUhXFUbGAytqSWGLna8YkyD9K1Ci3U&#10;dzqyXt36p4VmLLCYvIGqzIGRZTDbb5/rCrItKUwvB3ZYGmaA+mLuLOQhF6wx2nbzMZ4WODGJ5sXo&#10;wz0bJ9Ikk7hpyEzVwQJmGnvW7iT7Lk5cKFxrpum/EFZymiwThaOTtpwCUxfWUtPf+P3H0W/NhsEN&#10;Veez5W+kSS/pxYrF9acJgJjmElKeZjY87mkQRhywFAegBr0duOUNhK9/QPT6MegjmAsm7PScG3eu&#10;1u3jLJWp7mfArGNK59V8NQ/JKKyUbFJ5+/RnXdNQYIaIiIiIiIiIiIiIiIg0pL+n//jpGIqIiIiI&#10;iIiIFCXvlzxI/o03DNb4Mr7jxc4O8J93cg1Vr3f7L+7h7aPdgyjsHAzWu+AOgAgIjvtxO//q5+6L&#10;3/223VlbbofL3Y2IvGShXQZxycw2YbYB8yvwbh3GdUes0+gMjkbSW/wZuqAjQG+g9+ZoET2dAwjz&#10;yUdZD7c8rhCIS/viEj8g+YhsERERERFppPzkOX5mHTkAzrnAc2X7R3QvPWP/7ZXo+N11RoNeGpyR&#10;BG0kBbxII+5Gno/ngy4aBV7k1st/Ld+uxPxyLNSfo3HNeV1hc1Xxe1UhdNNgjZrBf0DlzIFycAVy&#10;j8/y6/t0LuTDCYa3DcZyoXm8FnPrDsditWEHswRejARuzLDBtcXohf2Ym19W7K1R2AaLy54ezlE/&#10;1nmGhZyZ8kQtBGNUh2QMly0dX5bCOsZuenLMas+JNKRj+G3xmBebqe5iwn1f106TS1v5cSJ7KyYJ&#10;SQJJMAphQQvt3S8QrG5h8PwP8IdvARcM37r58Je0GTVMHjFgeJzT5Re08QsIywBGr6vD/lDxRCG/&#10;rR824OkiUWCGiIiIiIiIiIiIiIiIiIiIiIiIiIiIyFilYI2v8o8x+6/Og6/+bbpI3NDd7CtxB9x6&#10;9LU/3LlxcvIwOukfrR8Mjrs/8gpg2/Eqq4fv8fn+k9b32+ur3S5WBoOTFZj1EGAb5GUztwXyCozL&#10;ADqELZn3XTi3BHoaLAIsAr0nEaXj8gY6gkbCmzPnfVJCFQdnpGEaM+8+EREREZELLqtvZlxxnj6b&#10;BqKWBY5Y3n7aWtp4yZP3m/74zQ1GJ5fi5dzwtUSaiZF95nzxqfgkYRnTbwiKxd+5sIzmXedXKAY2&#10;nC7fUX79JoP4sIXHRHU4RmGZXIDGrEeyPtAhC2HJL52sgyT7wCpDJPL35x9rGvhQ1e48AiPqitHz&#10;7cb9JNsHgBYHh5g1KGRnPnBkdJtmOVgfRVhG+nZF1QTOtr/+/CoHrkwVFpKd4pbM3zS9pzyXK1Yq&#10;XDZy6+e/TqJuU+uaGQlEQOXlKg3LKNyOQrjVLXQ/7SF8/SPCVz+AUR9m7UaXvTP5uXCR5OdW3jTz&#10;pIFs/udDMkauMwrNmAcFZoiIiIiIiIiIiIiIiIiIiIiIiIiIiIhMbaI/qCduA7if/CX8HQD3gNf3&#10;/ih7uNBgEqzx+i44+MVKGLwZvH0Tdt9mlWsAYIZguY9u7x2W2k+6WFvr+XZnE3QbYLQBCzbNcQvA&#10;JQMuGW0DYAC4lgMDGgIAcPQRnXkAkcEiM3oPmMt/jCx9NjaFaYiIiIiIjCoEZ5gRpMXBGYOWmSOW&#10;Nl62l3qvoqN3W/7k7Q1GJ1sAYeYQl/cTiNeyuOzc7EwLoutqdi2/wLix1D0+6/gnSuz4YGrroRfS&#10;12kF1qNhI2n2wenr5lqZIDBiEWEZdWPKAi5suN+r5gnJyvHnx1UOfKhbrumY6gJJzqWqpJdCssvp&#10;515hn+U2t/Gxr71sjAvLaGCWEIRyWMU0l74xoRlMxmYA6EPADK3tT+HWthC+/AP829cgDeZcsinF&#10;eZyGyMzl3CoHjJwLZxwiMee3t8rXqPofCuMm1sfxc++8UGCGiIiIiIiIiIiIiIiIiIiIiIiIiIiI&#10;yMIlf+T+IPlXL64IKAVrPL13K9fIqK0vvma4efMketp9EW4uv8BOXFgSnPSB4z287H0bfLa63W4N&#10;ljuu7S4P+uEVuGDbEVs0v+mAdRJrAHo09BzhAgM9QYMnaKQ5D9Ab6eHMG83SEA2mH+NbteFxFcfY&#10;8YuIiIiIXCRx7e2wVN4sjpwDopYHYMsbr1rL63v+5HDDH+9dZ3h8BaDBDDBjlpKRPJcmaAsPzcgG&#10;i2FG3zAyr3xHTQP55UYDG6qXzataP71/WosvOh6XObAo6fSoGAmK+y6ZPbnxVa+L2sCHpnPPkteF&#10;2fL52zMaH0KRO8ZZcXoS2mHFbR0tZB8d48gyU41pgsCIOZsorCMfjFEu6m8QlpHu2vLcaT5YFAMb&#10;DMXwhiahGZZrJx/6MEsIQtNNKO+iBpetfPYoyWGIRhTCLa2hc/PXiFafInz2HTg4hgWt4TLG2vN3&#10;amcdkjHxJXmB4Rn5eTZrU+OuB3WbUHmNafLzVsoUmCEiIiIiIiIiIiIiIiIiIiIiIiIiIiJyLuT+&#10;GH4kWCP7uNxKr3//i2Ijd7OvxO373PzzleiwH0atl6vHgzcr78K1zh+wnaxw8hav2w+CPz65vuJ6&#10;fq2P1mo44KUW3BXnuAPYZRq2AC6B6BpsmcAaQGdmoQc9gAjeRzDHeBAkCHrn4OCNcfVB8rHGZ/kR&#10;2SIiIiLz5XnmAAAgAElEQVQiH05agxuHZaTfG8moBQPc0tpb1117608O0uCMy4B3MAeDMan7N7Mm&#10;leszqMyvSO5onPxQN7xxFeXjljut3SbjOZui43LmQP72IkMzGoxsprU/VOBDldoQhiTwIgu4yEtO&#10;wHGF7IVgkAnDQsptjQZGnP2+qw2sqDsVyvusMHlP76+w33PdnhY2MlwwP7jcfmsSYlCXuwPMHoDQ&#10;JKOhLg8IFd/XdhMHYQBJuIuPAADB1nW41U2Ezx4ievs8XtK5Yr/zkg8ZyZtTkMRof7kNqAtr+QhN&#10;FBSTyvZFOWBKJqXADBEREREREREREREREREREREREREREZFzr0nxQBKqcRvA/eQv7O8AuPcl3jz4&#10;dX6ZUqjGTS7/shs9Wx3sB9+s7tMBZPwJxGaGYLmPzuV9tK7ubbr3rZ5znUv0/pIzbka0bWfYhPdX&#10;YLZJICAQwCEALAg8PYHIyIiwyMio9HGopJnzFn/vDXSkeTM6npPKLBERERGRGeVrjklaUp9MIgyA&#10;XHDG4GCNx2+v+v7hLuEDmEMSlgHGKy4mBaKyVpfDxxprUvxbVwycX6e8ftNBnH3RcfoKq6rmuxyk&#10;ka+nXkyUh5Uabt5LXWDEeVF8GTlUDsrIjz9O0xi/HSMhG/l2T9l3dWPK2v0Ar2jrtrVye7J8iprJ&#10;e8oGEOX9fUp/lQ1gGM5hVrzvNJb+lwQ7GIYhD4sKezhtPJNetmwYmkEyDs0gwSiEdZbQvvUruN5l&#10;hM+/A4/fAy6ApfspWX9hmaSL2n/Z8c7NuwuQEzHuelBaEKNhVB/5xp8DCswQERERERERERERERER&#10;ERERERERERERuRCSQoMHyb96I6EaR/e+wNGYco7NP3/IzkH7jb/ceeO73e+xbQjCPgzA86s/d1/8&#10;7rft/qX1lVbU2TaLrpDYMeNlD+vB2QZoGwA36KzrPLx3JOhoII2esMAT9Eb6JPbDkhCNkTG55DEF&#10;aoiIiIjIxyhfg+xg9KB5JsEZnbUD66x/7fsHT/zRm+t+cLhDMAAMZkYCNNJoSXk6k5S7WVQ96yZy&#10;ReenrZCr3G7UeFoZnX9sXHX5JJt3tkXHcWBAsba/HJBRl9XQII9gujFZXLYN2ExBHY0CD86BJoEN&#10;tYXszC2bCwuZ25g+wP4rb2th/5RP27rJm7RU3UE+5CB3m2P6qjJuNzeZpFkwRRqWkR/3GYVlzCPj&#10;J20qHS+ZfU/vAQDB5i7c6iai5w8R7j2L73cOgAeSkI25yIeMzDNwpHbO1LU/bgcu6ML5wV2AxJAP&#10;TIEZIiIiIiIiIiIiIiIiIiIiIiIiIiIiIj8ZdaEazP6r8ua/fzZs4G6hOsFvPfrav7t68yT4xp+8&#10;P1rb82vdf8EO0bo0QLe/j5bfW2q9D9bDoL1qsJ4ZdgHsgNyh2bZzbonwy+ZtCWZLAOCA0MO8AaGR&#10;TMIzaGRWPuItG1H88dwfRTmXiIiIiEjMYGASSGE0mgFZcEZ7+bDVWfsX3z947I/f7vrB4S69b5sz&#10;IAnLIGlmRnDGiulyoXdt0XddJXg59CJf+DsuBKP88mMeled1RceLKbLOB1KUa78LgRhVWQ0NMgWa&#10;GGYc2PC2VYdIjIyrcH85MOLje3U1UWADMGYfNT84+T5pzPbfh3x1Wh5TzUL1k7du+3OBGtkZWgob&#10;aRwWMs1lA7nlLH9H8nU4qMVP33ll/IysGwcVpZd1kmAUwoIWWjf+GK53BeHTP8Af7cOcGy4Pmy3f&#10;Ig1ImrdyYk+hT9RcrvPHr+rnwoyyMKgFbbN8EArMEBEREREREREREREREREREREREREREfnJa/QZ&#10;w8AdEPdBfDm89/X/9UfDx9OGklCNzTcPfedv2sf+pH0cHi69SOv4DECw3Ef38j5aV/c22/21Le+i&#10;Sy3aRki/beYvmwWXQW4DWDGiZWAQmWs5egIMDRbR+8jMvDczgEmIBulI8zA4AHEZYVwFwbl99KqI&#10;iIiIyOzMhvXdHjQHowfNwzvQuyQ44xs/OHrsj/au+f77q4BvGwxmlqXeJU9yp6smzmdTFAY3TSNN&#10;G6gqUi4vP8+Qi8W8DKjMGeBovX45l6Aqo2Aaw0CEcjJHdRBENpbcurMGRnxoVdvQKLAB9fug6fr5&#10;/rOgjHEhFWfk1P6rTq3C5K1NVRneTJuhFU7nSfZd48tGOUNn7HbUtDEv+VCPeWT8VEjftiCZ/HxI&#10;wpWiEG59C+3ldUQvHyF89QPoI5gLkhzRGbKTFhUcUTcXK499ef7VJWrM6KxDMiaeEwva7gtOgRki&#10;IiIiIiIiIiIiIiIiIiIiIiIiIiIi0oAB95KbX9UuRNwG0lCNN5ufAf85XXnU5p8/ZPdw6c3BVuuN&#10;7y4BIFpHfSwPDnHl1kn72V6/tQJsRUFwzSy6EoC7HrYFokdDDy7Y9MCqQ+QBwOgIkBEscqD3ZhHA&#10;tBjNXEVhhEI0REREROQ8cHAAYAAxEpzR6py0ete/9YPDp/5o76rvH14FfRtJcAaTGnla8tQ3LtCd&#10;LTyj0drlBZtWjtcVBM+p4nxh7Q1ldfMV4RflvIFF5CcwaTgNaIjrzHP7NblZF9RRF6qQhUh8LIkZ&#10;iUJoxRRjL4RnTLC6IV4+69Om63+eDAaeVnCfD8hoEpaRtIyk5cJZn9t3jcJCJr1snNbk4k7z+j7q&#10;xjTHMWRvVaRBGCQYxQEZras/h1u/hMHTb+DfvwVcAEuCNaZ6iyNpf/5qrvXpPMvPu5HwnkWFeNRs&#10;Kxk/NmeF62n+HFMmxlwpMENERERERERERERERERERERERERERERE5iApAHiQ/MtCNbIPvh7x5r9/&#10;Nlz5btLAXfDav37MgyuPBra3MXi9t/Rj1Ov8iB3AQHQOB1gLfbe1/Xqtz2DV9QdXPNwuHHacYdfD&#10;Ljvvl+ncssHWDAwIi8x8SFoEM28kfVxDxKzULK1zEhERERH5gOLgDG/D743D4Izucat3IwnOeHPV&#10;999fpfdtMwMsiUsgzcw4feU0Ss+K85XsVQvWVao36Dpb1UrF+ouufp9dub47Gz4wOvS63TclZv2n&#10;HaUdELRhXENhTCMsaSMfujF94MRZyUItSrdTTQIvyuuXAx/O8/bPbDh5ahYYv+2FM5TFov/G+27S&#10;y0bV+ZOu3zSjZxrltqseX2T/aTdJEEbhdhTCVjbR+ezPEb38AeGrH8AohLkAAGa6/C9UIZwFY+Yh&#10;UL/jF7aj59tcOYRn7HlX5/z/LDwvFJghIiIiIiIiIiIiIiIiIiIiIiIiIiIiIgt02h/3E7gD4n5S&#10;CXEHeHLvOp787Q2kYRYAkA/UuPyrZyfBi+5JeOJekfw+qyHovcXejQfBF7i65ZxdBuyKJ7bg/LYR&#10;O+awTWKD8IEzCwjXAgAzH0beIgcfeTMPsliZkas0sVKJ1hx2kIiIiIhISRybAQAe3uLQDFoxOOP6&#10;t35w9MQf7V3zg/e7oO8ABjPLEussq46ftuJ2XNJDudkJK8fLhejDKvzph3tG0lcpVfXPDfIaZpbV&#10;mxf6t+yxdAD1YRlprfowJCJefnj7PKobX5PAi/IyVe1c+LAMYHTyFAIMTj/3RrJgyqEAp5nxstG4&#10;3XmY5FRY8GXLLL6ap0EYBEAfAWYIdn8Gt76F8Nm3iPZfAy7I3sI4t8EZqcZhQuUfFrP2awA5DMnI&#10;356l2dJ1pqD27aNxk+ccH7tzRoEZIiIiIiIiIiIiIiIiIiIiIiIiIiIiIvIBGXBv7ALEbSAfqPHq&#10;3m6yYtlNLN/uRM+Xwxet3toL7Bhal/rA8R6ev/82uImbnZVWe9UM1z24Y+ave2LLYJuO3PABLsP7&#10;jsE8AMJIwiKj94B5kp7OwdEbzY39vGYRERERkXlIojMMIBwcSNJbGpzROWn1rn/rw5PH0fHeDk4O&#10;rtFHS7A4OIMAjTRaEvgW1+WOPo/O1+sWandPC8uoKvRtWDleXn2uBeflNI75STM98rXPE2YOjIxy&#10;0v7LKxX6zz9wyi4wxCtkU8Kqp8d5cVqYx7jAi7qgjfMeEjJX+aSXSg2OfW6e56dXo7CROVw2CsNc&#10;zCle7Keq/XSsc85waDSccsADCUYhbLmH9qd/AvfyEcKX34PhABa04nCNmUIzzlOA0aypKjlczMSp&#10;vZaM+5FUuHCXJ9d52ffnnwIzREREREREREREREREREREREREREREROScSooDHiT/MtmHZo84evAL&#10;HKUr3k2+Pr/ve+97Ud+Oj/zTzaPwYOlltN4GQXTWDrA2eNhtbV9ei8L+RoTOlnO8YZ7XCOzAbNOb&#10;LRttBcYl0NObCwEfGSwCjEbSxx/yChd/mKjLBmQgqCoHEREREZmNg4OHzxINHIweSXBGEAxaa1d/&#10;4NLxs+j47S5O9q/RR0tmBiRhGSTNzDhSPT22KLzuwfLT2wmLewttzzsxY3yVeznwojJoYlzrucAA&#10;2uhjk2zCpMtX9T9tWMfHyJIXV9n3ucALO/Ugjk9XOH39j1+2n+Jvppw8w/M23psTTLoZLxuZ8jof&#10;+ridQf/5XA6mt5i80WAG+ggwQ7DzGdzaJYTPHyLafwWYyy73kwVnJD2d5Xmx6ACUM+msut2xgTLZ&#10;uXemO+DCUWCGiIiIiIiIiIiIiIiIiIiIiIiIiIiIiHxkxlVsJGEatwHcB/ElgJ0v8e4vf413w8eH&#10;gRp3wcu/Wj4JnvdPwv7KK5LfAvY3BqC7eYztnx2u7kcHVwLaFhx24N0Vml11wA5gV0A6GFqW/n2+&#10;ISTMGxAa6AmL67rgkVQFpsNM670+dHmPiIiIiHwkXC6XzcObgwNJeqOZD9sWdKLW2u4PXN54Fh29&#10;3eXJ/jUwWgIMZpZV4iblufmq91GWv1EVbFFV6d6g+j1bnfHTY2PuKfo8Eh/Gb1AhHwCTB02UQzIK&#10;mQOTjnTKdapMtA3NFz13CgEZGIZAjC1Ix2gpejls47T1P2blfVaxAJrOiML+InIvameYfJNOyFnX&#10;n1b+EpW/veD+891k91my78k4OMPi24xC2HIP7U//BO7VjwhffAcOTmBBK1smfovilA1Mr8vz2q7y&#10;hfdDW1A2RW3EVHqxz+8HQ2mfnJN985FSYIaIiIiIiIiIiIiIiIiIiIiIiIiIiIiIXCBJRceD5N9X&#10;lQvFgRq/AXEHeHXvs9yKRf23j9+3fr7+vr/U+s5CgC8Me//xpn3x737bcZs76z4Id7y3q4FFN0G7&#10;QsMleG7CYcsTgcUf++pBI2ERSR+AkY+rJZIwjbhyyUYG8TGXsomIiIjIIsXhGT4uggbiQAx6A33L&#10;XDtqre0kwRlvdnFycI0+WoLFwRkGEKTRjJaGV6ThbiMF4KcV8eZLhBs8d7XyDSs+OPNT4HQ8oyEf&#10;aS6HZc/AS7dPaTnbytw6yN13WgN1/TZRDHuI1522/nyScI3zJh/YAGCisItyQEbaxkUMyyhva+6B&#10;isnTfNuHoRul8/Y05Tk34WVjdCAVbX4oCx5DOZuj8FiayZkGYRCgjwAAwZVbcGubCJ9+g+jdK8AF&#10;w2CN/LpZY6zvaBZTXajOy8GdzUhYzdiLft2Ovxj7YtEUmCEiIiIiIiIiIiIiIiIiIiIiIiIiIiIi&#10;PyG5QI3sK7P/yl79w3XgH2C4m6x4F1y7+oQHrz49CQ6jk/7h5ZfReusBAHQ232Op92QpiDo99LHu&#10;XHDNm78G2i0HbpNYc+CKN1t3pBGIjAgJRjDz8SjoLf4EcCOHHyHu6enMqUpCREREREY4OICENzK5&#10;bWCUBGdc/YFLx8+i47e7ONm/Th91zRkQB2eApJkZs4rrEVVFvFUFvBMUzadfqwro5/KMt7rweFxI&#10;xaSBF8BkmQN1NeNNNzldt2r8tPFtVAV1fLwvLKpG3mxr8gESxa/zHeF5wJqAgpH5NulkmLamv+78&#10;btp3ef3yteQs5K9bZ9R/VfOVXZsBuSAMkmAUwrqraH/yp3B7PyJ89hAMB7AgiNshi6EZnHdSRjq2&#10;mjbH7btsXlYd+J+aC3iBWgAFZoiIiIiIiIiIiIiIiIiIiIiIiIiIiIjIT9y4AgQCd0DcTyoz7gAH&#10;967h4Ol1IPuMagB3YbgLbv7Z0nFraXDs33efA/gGMLSW++heOkB34+02O51teL/tzXZp3DG46wCu&#10;ANZ1pPPO2j7uN4IxMlpImDdz6ee9ghwO2BlMYRoiIiIiAhgcLA7LMGMcmkEDw5YFnai1tvsDlzae&#10;+8PXN3z/4CrgW0lQW5YelzyhnKAEfMLK8aqHF1L/PNroaaM7LTcgfeZfFbrRJHOgrma8SVBH2ke6&#10;fLn/cW3UBXV8rNIaeks3eMrwj0JoxgUsSDcYWD4Pkm3OJkU2Oeaw/aedPHXhOE27zy9fbuOs1CVX&#10;LLjL8qbXDScNvyCZfU8fv7sQXL4Ft7qJ8Om3iN69BFxQWN7MxoSh1GQpTbwV5bsrduDIvLxAFy9g&#10;gk0qJ8PIaRSYISIiIiIiIiIiIiIiIiIiIiIiIiIiIiJSy4B7YxcgbgP4DYg7wJt7nyYrFa3dfMHO&#10;5qUX2MYLmCFY72Pp6AjrG+hE62+66OO679sunLtlsCve+8t02AJsy8DAAO9hNPM0Q0RvkYGecDBz&#10;5ukBuKw/ZzDAw8FdtBITERERETkNc5EKZgS9gb5lQScMete+dYOjJ/5o75rvH+6Cvo0kOCMuVU6j&#10;BICkWLeiWneGyvF00XGV4DMrNpreyucElDMDyiEUI0MuLTNx5kDNdjYJ28ivlo6h0P+4bmv27U+x&#10;DNuSdI1i2MZPYy8Mw0FGHpmuwfwEGjeZxgVjTDIJrfS1fPtDWHD/+WyQ/H2nXmpKQRgkwSiEddfQ&#10;/uTXcK8fI3z+EAz7sKCVLWN1oRgzhWVUKF+8xl6Ia1M8sJADMHM4yAQuYB7Ih6TADBERERERERER&#10;ERERERERERERERERERGRqSSFFA+Q+5p9QHfBwaNt4FGywl0Y7oLbt59zdfuH/tH3W/2T/fY/D1a7&#10;/wwCnfUDrA0edm1trefbnU0jr4O44Qw3Pd0VGNfNbAXAOghPMDRnoXl6D9LMkaSPgzQAZwRhZvSE&#10;GXhmFSAiIiIi8sGl4RlZcAZa1lo6CXrXv7X+0VMev7nq++936X3bnAGMwzIImtXGLQD1VfB142i+&#10;6LwVgi2mVLd+o7CMMe2NC+rI9zEu7GN8YgYqi7KnHbd8pKaaPHVtYWRO1bZUl3/wscy9qvGe0fjz&#10;u5m5bquCNCrXT4Iwsts+AgAEV27BrW4ifPYtoncvARcMQzby7ZrNL0BiZN6VHqteCfVbOecDMM9t&#10;lQ9CgRkiIiIiIiIiIiIiIiIiIiIiIiIiIiIiInMzrtgDxG0AvwFxB3hxbwcvHuymjxXCNLb+uHsS&#10;rIQvwsHyCwBfJ1WOeP0/btoX/9vvbhiiK4Tt0rhrxA0SuzB3ycDAgBbhAtKHBos8fWjmvIcZ6AE4&#10;utxHKRNmJGm1HykrIiIiIh890uLQDBroHQjn2kvH6FzLBWccXAV9C3DIwjJI0rJnuTb6fLdB9Xi+&#10;0rtu9RnCLE6Tr8dOMwMar4tisMVI5sBcR1rdP8aFa0w5gLMYu5wj5ckzS2JKVQDLactPcdk4F6qu&#10;T2cQ+jGvqIgsCIPMAjQYhbClNbQ/+RO4148QvvgOHAxgQVAM2ZhpC8oDaZC9VJZdpPI7fI47Px+S&#10;wfn9ADIaaMy+NvOxnBDnlwIzREREREREREREREREREREREREREREREQWLil+eIDi16FCmMbrez/P&#10;rTS0vPOOz7//7FHrev9RvBKw96tb7ovf/baNra1tH7mrgfOf0Px1B3cJ5DbMXQbZMTAyc/QwRmAU&#10;ABFhUVI9ZZZUqcSRGgDN9MHTIiIiIhcJk6p5M3h4uqrgjMO9axy8v0oygBnMjEaCRotDNHJhbyjd&#10;bCpf87zAoAzkmo8DJwgmBeRZ4MUp/eeXy4dlpI8tvGi+FJRRCOuYov/8+vITU5jwM0yA3Hk7Lgtn&#10;5M78+f6xzD8rfS3fv0D5fTvrpWYYhGFxPoSPAADBlU/g1rYQPv0G0btXgHPDYI0Z+yyNAI0u9oU5&#10;suAfEnMMySg02zgko7DSx3NOnFMKzBARERERERERERERERERERERERERERER+aCqwjSY/Zd39LyH&#10;o+c9w91kpbvg2v/yxL/u/Ook+MfBo3Bz+RG28TfWe4vXbx4Ev1z+dDM8CTdptgviEzN8Yp47cLZG&#10;cNXAXkQLDT4kEZqZdwBo8AABwnxcUxMnaRgAuvheEREREfk4kXBIkyOMGAZnnGDj+rfsv3/uj95c&#10;4+Bwm/ABzMHSJ6iExblqDSt8yxX1TcIy5lSpTRBGS8Ihho3W1TNXdTs2WGKarJCGQR3lZcvjULKd&#10;jDN2es1YnD82JKPJQpq3Y427PM5y2mdBGMzdjkJYdwXtT/4E7vVjhM//AEYDmAuAuYdmNB3oBBfJ&#10;2TrCIsI4DAZWtVt5LpTTj8onzaL3wcWhwAwRERERERERERERERERERERERERERERkXOnriyFwB0Q&#10;95PKiTvAwX+4VlzpLgy4iZUnS9GTh4NXwdHqKxLfwPD/2jbw+n++5T7/p7++AUbbaPG687gK2g2a&#10;XQO4CtIBru3hYUBowID03plL6ySTD2N1Sa8+rggxlT6JiIiIfHRIi0MzaIy8A+Css3IYdFa/Zv/9&#10;kyQ4Y4egM3OIwzKQFF3HCWtIwzeq1BXNV1WFn1qFPwmDkbWBE5VrlPpm7n5aMbximlruuvXqNrk8&#10;5kL/k3cvPyGG+NROJ0x8lpaL86dve7oBYc7n+MVU3lXz3G2WXKpJxm2Zgd4DAIIrN+FWNxA+/T2i&#10;/deAc8Xlx1zmF2sxwRb1qSQc+yNtWrTkLZNxSUgKyJiaAjNERERERERERERERERERERERERERERE&#10;RD4aBtyruj+uW8RtAPdBfAkcHnwO/PVoTc3S+3f+xWef/tCy/g/Bev//Wz/YxyeP9lr/sr7eWVk5&#10;uQZnN4HoVgC7RmALsF2DWyM9ANDMPGAR6D1hEWhwBuPIx157Ax0Br3IoERERkXPL4OHhYHAweBCF&#10;4Iz26tccvH8SHb6+xfDoCgBLgzNyRdRZtkSh6XKFd7kSvO6+uWBN4ARBs0JwRVUQBVEftDFt3kBd&#10;yEZVe+Wwjln7nyXoQz4u2SEuH3TasGh/UR2nTefPa4VlNFZ9IZ2/chAGSTAKYUtraH/yJ7BXjxC9&#10;/B4cDGBBkC3z4UIzztCct9HS8y79ATM2vak2xQM6ccZTYIaIiIiIiIiIiIiIiIiIiIiIiIiIiIiI&#10;yEcvKZ54kPz7CshCNEqO/2sPx/+1Z7gbr7T68KF/1Xkftl92w72TS99wo/0NAHQ3j7G9drR66I8u&#10;efhL5vE5DDfhcRPwPViw6sANT5CGAcgBjDSa9wRBwhmN5gD4M9kLIiIiIjKtOCzDHEgPM2fMB2e0&#10;2iv/xP5BLzp6c53h8eU4R83FTzhJwMwsX9U7rkA+f9+iAhySoIAscCIbixVyBMaFSOSXKSw3bd1y&#10;TS10PqgjW7QUlDFL/3XbqBLsi6d42lk8d5OIjHieLeCIl8/zcRNLE26s/CWCWHzOSBqEkd32EWCG&#10;1s5nCNa2ED79PaL914ALcsva/DIlJt6wuScr5Zo2IP5ZNntTuZAMNk4p0okzCwVmiIiIiIiIiIiI&#10;iIiIiIiIiIiIiIiIiIhcSHVFFQTugLgP4kvg4WefAf/3z5AUnsQr3YXhLjj408fvg+X++/5h8AjA&#10;P7SWBuhuHaC7c7CDfrRDZzdhtmvgJ4TdAm0ZQNcMbcDoYQMDBiC9wZknDM7lalwKH3Osmj0RERGR&#10;D8ghfkLmnMF7xqEZnpYEZ8C66+9anbV3PHnXi472bjHqXwKAJDgjC88wS5Iq8pXHdc/2FlX/PPKs&#10;MukoSacYV8NMjAZWZI9VhFtMIh/CgZp+0mfllY9N0X/dtpqefV84+dOsfNjneqjrOionPJSX03yr&#10;9aHiEiwJikiu3XEoRhTCltfR/vRP4V58j/DFd6CPYC6Ix5osO3vnua0uXxw/YmNDMup+5mUX97oT&#10;SMZRYIaIiIiIiIiIiIiIiIiIiIiIiIiIiIiIyE+KAfeSm1+NPEjcBvAbEHeAl/euJysMrX76kp3H&#10;R8+xjecg/gd2gL1f3XJ/+s3fL+9HB1fM2xdmdtPBduG5A2fbZm6dNO8AeNKTiAgLzeDpYM5nvRDw&#10;iMs1YYAn4FQdIiIiInLGXPwULC5nzoIzogAAbGnjXWtp/YE/erfpj99eZ3RyCTCYGc2MJM3MCILJ&#10;c7zh87mzrP0t1xznjQnqSGu206/527OGTIyro86GXKoZn7n/0rYW2puwKTm/KmvwsaCS+5p5nM3R&#10;Kppsp8ofrzONSTCDgSDjmCODgd6DZgiu/hxu7RIGT38P//4tELSyYI2pQzPKF6FCihAWE6J0hpK9&#10;2WTB4bYacSE2/gNRYIaIiIiIiIiIiIiIiIiIiIiIiIiIiIiIiCArx3mA3Fdm/6Xef3cF79OF78Jw&#10;F9z4d2/8j60r74Nn6+8Hq63vAKC7cYS11b0eI7fhEF2H4SaBn4F2g4ZVAD3SuuYRMkBoRAh4enNM&#10;yywdnUIzRERERD4g5wzeD+MbzBnT4Ay3vLnnltb3/NGbK/747U36cC0NzgAAgmYwJLXD5eiMxamr&#10;NG/YN2uWmzUsIxvDmHrocljHvPofCd2QCycfjEEsMCwj31lOoZ98UM3CBnFxjItKOItdF/dRvPCY&#10;GUCCUQhb3UTnZ/8K0fM/IHz5KA7LcC5et2lwxriLUN1Fd+zWX5BJpQvzXCgwQ0RERERERERERERE&#10;REREREREREREREREalQVoCT1j7cB/AbEHeDtbzcBbA5XSII0ep8/f9da7r8D8AOA3y1dOsa1X71t&#10;7+3hmuuE1+H5CYiroN3yhh2jaxvRBsw5MgSsT1hEg8EDcIAjYIyLSYafXx5/XfjuEBEREfkJcrns&#10;Mu9p5oz0NEZR4GBwK5dfBt2Nvejk7WV//O46/aAQnIEkL8NsggrnaWuhSwX6Sc8g2KjNtGQ5rWE+&#10;60kEXPkAACAASURBVKCJct14of8Z2lUt9sVXd4jP6kVSbS7GBck1WKQzDTspifvI9WTJf7m76COY&#10;GYJrv4CtXkL49Bv4o30gaMHMmoVmjLsI1aaFVF345rxnSCAJBzkfTklVkkoKzBARERERERERERER&#10;ERERERERERERERERkQkkhSkPUPxaDtK4Dbx7sDNSxTJ4+3gQfN7//sTa37e2Tv5q+egYa4fshK3j&#10;nkf/FuA+h+Em4K6AvAbahnnQHOg9PMHIYJEH6AyWD88AAAVoiIiIiCxOEp5hBGDO6D0NURTQObiV&#10;K8+su/7KH7/d5cm7q/TRCsxgMMblyDRLqqaTcufR52uz1kJb/qaB1iwoI1uHo6EV6f2Lrlwvh3XM&#10;tX/VYF9o2dxBMXDhzPq23DeG4nzTq7KxPvRuslyskBUvoDEiC8VAFML1rqCz0kP49BuErx/HazkX&#10;Lzo2OKPmIlQ1WQspRfkJNecL2bkKypBZKDBDRERERERERERERERERERERERERERERETmoBSkgawW&#10;suDF318H/h6Gu/EK28+f+5XjJ/2jp+svT9bbL8Ol9n/rrB9g7fEfusFG7zLR3qZFtzzsFwBuwLgO&#10;uE0HdkmEAAaARWakJzyMMMRBGgrPEBEREVkM5wzex7EO5oz0NCJsOdeCre485tLmC3/0+prv718l&#10;fScNzgCA+NmZMXmaZnOrhc63YSiGZZySIJDWZue/ZvXaGL/uPBCjQRln2b98vEbmTm6uLyo4o/K0&#10;qjp3NW9Plb/s5cNOziL0pNyHJf+zHJ5BAOmlOgphLkDrxi/hepcxePx78OQQFrSyYI2JXn6noRjl&#10;C/DISBfg3IdlKOmoKQVmiIiIiIiIiIiIiIiIiIiIiIiIiIiIiIjIAtQVyRC4A+I+iC+BFzs7ePGX&#10;u8g+mzgJ0tj6sXvS2h88jg6XHxP2d3hOvL5/y/7oL/7Ldd/hLXh+ArgbDv4WzXbo2TKzDgh4YOCA&#10;AcEoCc/IlRqe5ecti4iIiFxcziXPqTwtqaem9zRY2HIu8La2+70NNp/zeG+X/YNrhG+ZOZhZ+uQs&#10;rgZmdns2Vv42LvwuP/1Li8HLIRl1aIt/9jiuVvws+pePV2HuAIW0hUXNm9p2rdi/XnqdjoWdNLx9&#10;Nrtt9ECNXAqTgRiTkSahGGAE19tBp7uG8Nm3iN48A+Lre9xO0+CM9AI3EpJRHkTVRXrGCWZ2tqEZ&#10;hUNdFw4i01BghoiIiIiIiIiIiIiIiIiIiIiIiIiIiIiInCED7iU3vyo9lAvSeH38M+BeEqBxN66O&#10;Wd5+y6dPfv5j6/rgx2Br8FfLR0dYO2SH3ePLIf0ngH1O8hM42wb9jhHrhEUG0APeaCEdIoBwhKM5&#10;wANwLq6S8d6y2/SqXBERERFpwhkc4gJpADDn4L03MGoFre6A61e/4+D4uT96fc0P3u8CDMxcEmtG&#10;mFk+2WL4HGyaWuh0nYr66jRAw9KC9Io66bR+eSRMY0HPDMeGZJxF/4trWs5AOSADiOv/7bzEBH7w&#10;AZx38VFKLoBplA+a7rj89Sx/e9Ke00tmfTAFAItbT4MwSIJRCGsvoX3rSwSrlzB49i04OIEFrWyZ&#10;2tCM8sVvTNelgeQWXNSFkYUfRXNr1pJjNNV2yzgKzBARERERERERERERERERERERERERERERkXOg&#10;HKTBOEDjNyBuA3gAHL3YwNGLjThEA8D28+c++v1hP+qvPxmsB09I/q6zcYS11de9KAo2jP6GGX/p&#10;4T4F/RU69ODRS3oZAAwB80bSE3RmRo+44hMAzFHBGSIiIiINmcEZ4L0HCDpn8IwMRMta3ZOgd+Nb&#10;199/Hh3tXWd4vA3QzBwBMCn2jsuIJ6sZj9Usn2ZxDEvS8w/i1ELlRYRVjIRh5PrKh3Usqv+8Rbcv&#10;i5XNIyAJXBjJzzjDwZQ619w6RdWOim83Cb8oRm2MBgKdphQfVLhn5FqZXy8Jwhje9jACweWbcKub&#10;GDz5GtG7l4ALRpadnwVNMLO5hmXQCEuCMbLbhtGEpGatQSdUPQVmiIiIiIiIiIiIiIiIiIiIiIiI&#10;iIiIiIjIOZQL0MgkIRr3QXwJvNjZAf6fdGEAd2G4C/Y+f/4uWO6/M+IHAH/V2jhE58ar5SVvP0Pb&#10;blnE6zT8DOAnNCyBaAEIQAxgfmDeoqS6B4CRaXWP9wanEA0RERGRccw5GAlPmjOjJ430DvTOOquH&#10;rc7a1zzZfxoe791geHwZANLgjLgMmrBhlETT6u/KemKSE9UY5wMryoEW89K0zbS2ehEK27igPmTx&#10;6uruDVh8fX05HKMwsAX3fSGM7qCmoRfDWA1ky04SllE1kuGhbHCBsvgKTTIOwiDAKIR1V9H59E8R&#10;vvoB4bOHoA9hLojHly47yYDOQj4kg/Pr1Ghg3cW+dvvGnTg6ocZRYIaIiIiIiIiIiIiIiIiIiIiI&#10;iIiIiIiIiHwkciEaX6X3Mf7vNoDfxF/fPdgZqSbZvP3o6Pjz/gP/svMAvXd43bkffNH5ZNWF9jMY&#10;fg7zN+lxE8Aujb2klNEbzIM+NFqUFNEY89VE01YliYiIiFxw5hwIWFKMTOcJ770DAOuu77e7a//k&#10;D99e8idvbjLq92AGM6PRyCTSwZqU3peXyFV/W1ZWfrpy+IAtqui/olg6Da8YCeuYY/+LDgKRs5Ul&#10;ypTmTl14zCIGUNuVXiE1xOQaNdm1Ko3VqEpdaB64kT96w6iMunGwMNYkYCJpzGDxHPQRAENr+zO4&#10;1UsYPPka/mAPCFpJHuU5fPk8x5CMQrN1F9lx52Yhwah4bHRSjafADBERERERERERERERERERERER&#10;ERERERER+YglhSMP0u+Z/Zf35sFN4AEMd2G4C679m0H0uuvftdY3/y5cav9du3eI9ttXyyvAlgXB&#10;NZJf0PALkFfpbA3gutEcDH2ahQb4pFKIZrSkYglGT5hL68dEREREfvLMOcB788mzI2dG76MAANzK&#10;5p5b6r2JTt5c5vHbm/SDVTAOzgAAkpbeRtXzq3JAgFXcN4FCqMTkmzo3iwjrmKZ+W84nYjhPCyyu&#10;/z+L45mdI/kJpMnU0HBHxadl8502DLvIX/LS+ItmgRRWu+TwnvwS+dvDdZP70mstmYViMArhlnvo&#10;fPZnCJ8/RPjy+zgsw7Xi1miw85LaY7aQ0Iza4BGr2PMjKUnVYShST4EZIiIiIiIiIiIiIiIiIiIi&#10;IiIiIiIiIiJygdR+XCtwB8RvQNwBDu792XCFu/FKm49/ODp5NvjRH3d+BPA3rfVjBNtvV1ZXBp+a&#10;Bde9+U8BfGGGG/Ts0tA2MvBE38EPzCyCMwOYfB66RxyeQTPYWdWuiYiIiJw/zsUlwN7Dk+bM6Emj&#10;jwJzDsHy1kt2Nl7z+PWuP3l3gz7qAhXBGSRgNnxOVReM0bBwPx+QAVTULZ+BtO9CWMciaqVrarDP&#10;cltlPvLzJAvNSI7jmYRlIJlOjPMGjMnUmjKo5qelmOiTBl1MvtOG4QqTxCsMwy/S/q32vmpW+s6y&#10;EAgmoRkAQB/BzKF97Rdwq5sIn/we/vgAFrTijIrGW3yxJpSlSTOVJ3FKYRmTUmCGiIiIiIiIiIiI&#10;iIiIiIiIiIiIiIiIiIj8BBhwL7n5IL0vCdG4D+JL4M3hLeBvi9U4G7/68bD/+eAf/fvWP66uHuLz&#10;g8etp5dWNsJu9InBfU7jZ4BdN3PXSK7SIzKQMEQwFwL0lnwAr+UqX/jBP7dcRERE5OyZcwAAAgYS&#10;zozeewMQWOBgq9uPbWnjpT/au8qT/Wukb8OS4AwSaWxGUttthadT+WL9U+qN0wLxckDF2YZlJMXp&#10;BJjr9KwDLPSs9OOSBVPk78uFVpzFsbTyDct90WQ6RXkHNY+7iI/vMN5i0nySNA4jvYRWPRbfrh7P&#10;sK/RXolcWEYSnEESiEIEvW245XWET79B+PpJHKBk1eMY7TR/gcr3+3GFShiTYJF8QlL90qjevosV&#10;HjJPCswQEREREREREREREREREREREREREREREZGfqFyIxldAUpRSqEx5+483gH+E4S7s9V2w/ec+&#10;tH74av/yyqvBQfu/dTePsHHpxfrJYXC5A3/Lm/sjwD434DKBTdCWDQgJDAhEZvQgmIZonO32ioiI&#10;iJwf5hySsIx8cEbLuVZka7s/sLvx0h++us7B4TbhAzNHA5iUi1uhcjxvTE3xyEpVy53ZM7S4KJqG&#10;+Mkhk4GfUf9ZyIKekX5U8iEv8dw527CMfCZNObRB5fynqdt7zQxzgqr2fpOe88ta6XqYC+1J7h/t&#10;v3jJzYdv5F/aGuLQjPgyDTAKYUEH7Zu34VYvYfDsW3BwBAsCwIYBG/FAkwltudtT7Ktzb6rN0dlV&#10;R4EZIiIiIiIiIiIiIiIiIiIiIiIiIiIiIiIiAKoLUAjcAfEbEHeAb+/9crjwXRjugoe/2NhvLfX3&#10;STxsL/X/U/fSAbqb77a9Cz4L4G4R0aeA+9zAK6C1AbbhXWjwA5oLzbwxrjAyTxIAHGne4s86d1n1&#10;kIiIiMjFYs4BALz35szoSfOkgb7lWksntnHjG/YPn/rDVzd9eHQZgJk5Iks6IwxWrCEv95Er864u&#10;Ah+ud3ZPutJxWO57i+vDz2wM8rEZF43wIcIyqh672PJbOc0WT7+H8oEX0/Zct1518tD4VopBKaW1&#10;06AMxldcMwPpAQLB1nW4lR4GT/4F0f5LwAXJ40x6qBvHBQrLmMgs8+2nQ4EZIiIiIiIiIiIiIiIi&#10;IiIiIiIiIiIiIiIitQy4l9x8kN6XC9G4Dbx7sFuoXNm6/R37n3Zf+KD9AsBfd/v7aPHNkvU7u0HE&#10;Pwbc56C/ycBdg/dbIGj09LAoMIQEIjoApAMMWYiGmXmSCtAQERGRi8acAwEDCWdGmv3/7N1ZkyRX&#10;eub35z0RmVlZVZm1YautsXU3GmigGyBtONJwJKs7mUQzmW40po9TH2QudcUe0zIXMpOGoymSreE2&#10;bJJtBLoBdJNAA4Wtlqw1twg/ry58iRMeHhHunllZ2/8HM6RXhJ/F3Y97Rl68TyjGGOQKYfX4jq2s&#10;f2J7907FnTsXPds7LZnMzM3MXW6mPGjM3WW1z0pNIRmPk8tlZpL7TC20URONOVxSutrd0pV/NOpL&#10;c1EIw7MnjQuR+h992Sbta7k09qdP+7KXSbzFpP2ysIxJ2FC6Z95+UVpR+Sgunst5gEY2lq0d1+qr&#10;P9X45uca3/hMHjNZGBT7NvVUP/dN7x0yd4k/u58aBGYAAAAAAAAAAAAAAAAAAAAAAAB0koRolF9u&#10;nrj90avSv5EkBUk6feezuPKLtV0/u/J5trr2+fqZHZ33+yvb29svjHz4iru/JQs/NOmCgp1S9E1F&#10;j2a2b2aZu0eZu7tMcosuJzwDAAA8iywEKXO5RUkmC+YxxiBJ4djpu4O1jXvZ7t0zcefOJc9GJxXy&#10;4AxJcrmZmbu7T4dmNBdae1U4frRMdni193huTMIyXG5Sumi8DFupO8Q1lS5Zq20/H0u3fqRdj37e&#10;fsufT81RFV3jMibjp+3bPgPLeIyyxaS35cdfhmVU2zFKZhq+9Ibs+CmNv/lUcfuebDCUWUOPbguG&#10;OOSVV4UZHeGK7pN9gikEZgAAAAAAAAAAAAAAAAAAAAAAAPQ2r5DGJSlK0p3Tr0l/Vux8VbYlKfv7&#10;L0ch7H+9tzX82mV/t7q7oxOX7p8yZa+5xVdN/ppLP5DiC/KwJvmKS1mwsOeKmXtewhM9qayJ8Xmo&#10;VAMAAM+6IJkFyV0eoywE9+jmMRu4pLB+5patbtz1na0X4/69i+7ZmiwPzigKrYvabpeK5IymWuTH&#10;EZZRcsuL4c2sKEKX8hyNRx/iYa75AQt4YrnVYgqsxbVMltJ0AEP3dbbor57n+0+QLmEZTWer+eLV&#10;AzKm+8n7MiXPj4Wjl9e7uX27tTCb8NNlFZWhGe4+2c7GGpw4p/Dahsbf/kbj29eVP8vD1NHmC7we&#10;03KIUS1pSIYf3oPR3PJnffETjw6BGQAAAAAAAAAAAAAAAAAAAAAAAIftakMh1BW5PpTrx9K3dy5J&#10;1/IADV3NK4/O/tH1u4NL+/9g8n9Y276rtZvfrNnJ0y9omL3jsh+Y+0WXLinqlPJSnmjyzE1jkzI3&#10;C2YWVBaWejSzkH/jusfnu44NAAA8lSxIcs9rpoMVwRlxaIOB28kXv7bs1K24fet83H/wiisOzYJk&#10;5j4Jy/AiRaP6LNStSPxwzRv3SOZU1Gs/trCMsiC9vo2lqpiCIiBj8qrJqkJ/TecHTGUJTAITytuh&#10;z3qrRxU8P+rBDI0neYH6PvWwB18caOIut/yV2TXQNNvp9uW1b4rqaLsGyj6nYzO6BVZYcc+XoRmS&#10;5HEsCwOtXHxH4fhpjb79jXx/VzYYymL5qEjP9yNwiCEZU932etASQdMHgRkAAAAAAAAAAAAAAAAA&#10;AAAAAACPnEnXis2fSVWAxh/L9Y6kj6TbDy9K5xUk6eyXn8bRjct7MaxeH59Yv378xMP/8P1//mb4&#10;1YtrL48Hft7c3pHp+yZ7WdIZSRvuPpb7yELIokc3eYzuFooKI7M8ROMxHDwAAMCBmEkep4MzJB/a&#10;YCUbbJz/PIwe3si2b1/w8e5LkpehYV4UZps/IVXIaVBBuu1HED9QD8qYLrx/1IOXoQ7FBMptQjNa&#10;sSIwoTR1LcvX56RY+NSbk9iMLqEZ826e5+fq1QMuuijb1eNG0muy5BlQ3TtWbVv5etKufk29+L9V&#10;0RZW26f9MdnUVhm+0W8FmFmRZJRsZ2MNzlyQrW9q/M2nyu7dkDRM9rUiOONRPCsfTb+9nu1uxWmd&#10;DVXBfARmAAAAAAAAAAAAAAAAAAAAAAAAHLkkQKN0xSUpStLtSz+Q/m2x41XZbUnZl+vj8Mno+vZ4&#10;7fpgff+/rJ15KDv98Oxq8DcHCpej+Q9M9gOPcdNkK5INTLYf5fsmizH/dnYPFkyS3KO5BzcjRAMA&#10;ADz5ylwAj25laEYZnBGGJ3bt1Mnfxr1738WdrYue7Z4tCqxdKmqW06SAx+AxDi15cfi10Ayp+Pej&#10;nlY9IIOwjNZcksxqoRlFIIIla2pOPX1abp+2nsRnLB9/XrTCE5FC88jVj7LrEc/bf9LvwlCFKihj&#10;ull55ZcF78y/doufR039Tkd9HOxpVmQ6qgg1krvLs7HC2gmtfu8nGt/8XONvP5PHTBYGyb4HGHTu&#10;ZHS0eRRNF6RMMLL0jkNbBGYAAAAAAAAAAAAAAAAAAAAAAAA8Ca42lKBdketDuX4sfT16VfqHSWnN&#10;5jtf+Oqra7d3BsPbQfqbY7sPtLG9dXI3DC9YGLwTon4QTZckXZJrxaTMzaK7jyWN88IrN7MwNSS1&#10;iwAA4ElmJsnz6IC8vtg9egxyKaxt3g+rJ38dd++eibtblz3bPykLeXDGpEK8rEQ+sk89aeG5Ff8t&#10;LJI/3MFngjLS2my35yH04OnkUi0oQ3Kz2dp6aX6NfdHeql2t2K1d3MVMXX/rls+CRXEhffppvkjz&#10;ngdlmIS8eH5YEVXhJi8u/rznyOTdNB5l8sqy46n3m7edjtE4jFVQhmVU2zGTJA1fekPh+GmNvvpE&#10;cfu+bDCs9j2yv1cfUbBPFXRTfxBPITSjCwIzAAAAAAAAAAAAAAAAAAAAAAAAnkgmXSs2fyYVBTNV&#10;1cy9jy5L/0aSFCTpxe8+i+NPVh5kL6x8Mlo/9snqqR1tbG9tRreXw9hf9YG/G6K/4RbOyONp5aVW&#10;++4+dlM0d3cLZu6hqszK5/F81MMBAICnS1lnXHxWsWDuMRtIUlg/sxXWTt7NdrZe8r17Fz1mawom&#10;y+MH1LXie5K1Mb3dfqqP9+NUWped1mYfSVjGoqLzR1SQXnWv6eN92gJCyrCMemhG/p6WHogrDyHo&#10;G/hQj4uwhteebQeJC1mUy9PuzJmVz5x6i+VJKYuCLdo8wcpsofR6p30f5tUvgzDKgBB3l2djhZNn&#10;tfr6Bxp/81uNb38lmcksFH+lmsweUaBE+afwIT+byqATKx9CMyEZbTwfd15XBGYAAAAAAAAAAAAA&#10;AAAAAAAAAAA8FZoKY1ySoiTdeOk16S+KHa/mO+/86rt7g+/270n6dH208yfn37m3snV353XT8E2T&#10;XnPZmyHooruvRdmKxThWCCOXsmCyqLxQrxj/0VQOAQAA9JWEH3h0y0Mz3DxmA4WBD0689I2vbWzF&#10;nTsv+/79V1xxKDOVldZFgXZZFT73M44V5efpdtsQjEnZev4z3faGQvdDlQRl1LUJXDgUTR8hj+hj&#10;pdWOv9x+WkIz6iEZaXjG0vmbZvbtGvUyb9+jK9mvj/Q4wgL6jjk567PtF/dpsio8QuXPqeATT/Zt&#10;isuYnYknYR9tAy/SJ1feT5+4oHaqcJDiuWCSPBvLBkOtXHpb4cRpjb7+jXy0LxsMJflT8ZdpGpLh&#10;9Qfx3Iu36Po84Qf8mBCYAQAAAAAAAAAAAAAAAAAAAAAA8LS62lB8dUWuD/PSm3s/eykPz7gq35I0&#10;uv/laPD6/idZ5p8cf3FHLwz3Vh7c230xU3g7BH/Lo73q0mWTNtwtC4rRFcYujSVXcNl0oU9Z7Vhu&#10;AwAAPB5mkqKbJFXBGT4e2mBtPNg4/zsfnbqRbd+66OPtFyU3WXAzc3c3ywM0GquU06CM8t99wzKa&#10;+n2UpgIifHr7SEIjmoIyytcf9dBSERqRH6tUC9B4wj+5VpF1RehFqs38J2tukgbT56yXQ/VtfzBp&#10;6ET577YXL92vzwWvt+l7Biz52XIeVS5GUyLEsrCN+hWvX73258Kqnibnv23YRl9pcIZZHhwizzQ4&#10;e0Hh+KZG1z9Wdv+2NBhU79sT/GfoTEhGu0bJKa5fwyf3WB8nzgoAAAAAAAAAAAAAAAAAAAAAAMAz&#10;yaUrkr4r/vlR9Ybpquz8/a/iyn95qP2zA+2vrGh1c09n7+6t7mrrlYGF13ygdxXtBzI/J7fT7h4U&#10;bM+ksbnHaPKQV6PmX3k8+Yp2N5lFdwt2oHLEsqv+1UFRikEeopsp5HPrU1E1+Yrn6vuBO/dRdJSf&#10;q+TrwbtKvuY5L+/Ny3w7d5O0C4oWFTwodu6nbOfJZLr2IUlVW5PJo8tCj+uUV4YWpYUHW3uSxeKg&#10;zPtdby/aWrnRO1SmXDdlzXXX+Vj6leAWXR76fjl4dZ9PShS7dpG2Cx4tWvDgPdZe0s7Lm6r3veAm&#10;hV7PmnLZeX6Wp7+KvfNk8rZeLZoea8+l8gETZBblHg649sp7yns8+yZzcYtu/daeu6KZBymZS/d+&#10;ptrlt2T3a1XPSyj76fN7ofyVUm30uU5R1Wk5wDMiWvTgwfKLpN7PqyqL4AC/n6Tkd5R779+XeR5D&#10;8SAvQzQGIZqbZ6N7G9n27cue7Z2STEVYhpLgDKm42k2BF4tCMObOp3wIJ+28eKd8rU+/LQbOf9QC&#10;M6oDfJQ8vWPLQZPAjMYwgMMcfzocRDri4z8o96mPjOW2pOK8NWS8VEEL6b/L0AObWmPL1lna1dGX&#10;69dHl/qN3idoY9746Ymdc/7ntreG1+otJtem+rcrv9bVb2GbDr5Z0HY63CIf99CeK0fAi7Vu5bFL&#10;sjCQYqbxjc81/u4zucf8NfnBgzPS51X670NQfLiTm09+9U8ta5eiJWk+0uy6j+p3Dzwfho97AgAA&#10;AAAAAAAAAAAAAAAAAAAAAHgUTLpWf82lK3Jdk3995YL0p8WOV/PKm9FXX+0Pvj3+u9Hu4Hcm+7Pb&#10;H162t/7nv35tNMjeGAT7vmd6S8EvyGzNpJUY49jM9l2eKQQLMVaVWOEJ/qZfAADwbDOTZKHKYHKX&#10;exaDSxqsbt4Pqxu/ijtb57KdrYvu4+PzgjMmySqzn2u6hmU0veYN+z/qsIyeES/d1T8L1sMzHrH6&#10;MTaFZjzaCdSOtcOx54uvOS8mrbVf1D6PSCiDWtS41pa3nx3raEr26yN0Dc2YFzrQd/b1wIum8WzO&#10;/k19tVCGZSwcp1l57ZVc+zLu52kJXCjDL9LgDI+ZZKbhK28qrG9o/+tP5LsPZYNhEuX2dBzfjCKi&#10;aTo0o8td+3wjMAMAAAAAAAAAAAAAAAAAAAAAAOC5kYRoXJOqAI0P5fqxdGv7gvS3kyqq9Rfv+ddf&#10;v/rPw5XRPx87s/Mfz79wb+X+1v5Lbva2BvGHMnvNXZdMtqEYM5lFyccujUP+5fJBxff02uzXMgMA&#10;ADxSae20BXNFt5hlA0kK6+duhNWTd7KdrZfj/r3z7nFFFpR/hHHJzCypO88DLsqgi+YQjVR9n7Jd&#10;ud20X5t+W3HJzWVeDwxoF7hwaI4wIGNq2OLnkYVjLFIU/LcNDHFpJijDk/AMc2+4gNNBCOUKVfLK&#10;QYrvDxI10V85YtdRm4Ituh5Buv+isIymfheFZyyeQ37ta2u2XDdVX8ulo/hUdMrTJw3OKEMxPBsr&#10;nHpJa+snNfrmU2Vb36p4dh8sNKO8P73/vXK4DnbfPk8IzAAAAAAAAAAAAAAAAAAAAAAAAHhuJQEa&#10;P5OKgpyqKmfnxqZ2bmyarsp0VT7+yfXR4I3963urw+ur6/t/cvJrX/NTWy9J2Zuy+IHL3pDpjFyn&#10;Y15otGfS2OTurmgmS6oEn56vOAYAAE81M8ljXoZuwdyjm2fjoYVhHJx85csw2ryV7dw+76OHL7k8&#10;mAWX8g8wZlYlZKShF0vHnBOsMS9E47CZWxGaMdk+so9e9WCIIyxCbwodOPLQjPRY02NvUcifBmN4&#10;bf/ZsIxaCINNggXk+dpbFPfQOPVar+3jHg7LQUept+0aOrBo/PqfMfV+F52pxcdVPQuqYJV5Y7dl&#10;tWfQ0/2nlykPw8ifwpJnY9nwmFYv/0Tj9c81+ua38pjJwlCSdw/OeKKCMtAVgRkAAAAAAAAAAAAA&#10;AAAAAAAAAAAoNBR2XZHrj+W6In137aL0S+UBGpLOfPXt3vDjtS/GI/ti/cz2tfNv31/Zupu9bopv&#10;Kuj7cn/HpZdMGsps4K49Mx+Zhegep77fPMot6CgrOQEAwPPEQv4Rox6cIY2HtnJsb7hy6Z98/Od9&#10;1gAAIABJREFU/97NbPvWxTjeOyMzycwlucmsKDxv9VmlHpSRFq6n7z2SsAxXFZRRL/Bv/0kr3bHH&#10;x7Oq6P/oP9aVYRlpaEY9QOORcldjSEaL89EYs5CEZ9jMnrX107ic8v18TnDE7FrtE/dwWJoCJ/qM&#10;nMZ9HGT8priQRffsvLCO5fNweW1Xm76PfLaf6bM0eb409V0P7nnq2CQ0wyWZmdyj5NLwxdcU1jc1&#10;+upjxe27ssFK8X6H0IwnPiyja/DL84XADAAAAAAAAAAAAAAAAAAAAAAAAMxh0rVi8yOpCtD4UK4f&#10;S1u7L0t/l1dfbUka3bs+Gry+/8k4+ifHTt3VsZvfrMXNc6/Ksh+b6y2XXlPUebcYJGVuykwam1kM&#10;7mlVWlUIBQAAcJimgjOCyST3LAYphrC6cd+GJz+Ou1tns92tSx7HxxWCqjr0tCJ9TgV6UzBG/b1q&#10;Lo+gwD0Py7AqNGM6QKJtv/Wwgg6hBfVgiJmi/0dnKiOkfK049iNzgM+vVTBGw3my6rwuPph07Vnj&#10;wp3dr1S/ym1jIg7PvMCJtg4a67FoPGuxz7w5LJ9Xec82N29uXwbg1K/u9LV/ttIIy78PyzAMd5dn&#10;Y4UTZ7X6+u9p9M2nym5/JVnoFppxBM+nKcREHioCMwAAAAAAAAAAAAAAAAAAAAAAANBSEqDxMynJ&#10;tpAk3fiHi9I/yHRVdvbLT+Po5vf2Ylj9ZLy9/sna5rbOrt46uz/08+7hh2Z636IuuumM3Ncl7Usa&#10;SYpmHvOvwSYxAwAAPBoW8oJyj3nZsgXzmGUDBWlw/OwtW9u8G3duvuR7D8674qpZkFRVoM9NkagH&#10;UswLz2icU4d95/bhTaEDXcIyyo92aZZZy9CMNBij/jFuXjF60749TYeDPIawjPrxdzwuT/Z3s+nw&#10;jOq9OYENZSDKzPUvr1q5aF1NQS2LrvLR1PbXZ9AnpqOpfduZp/v2WPtz40akNnPIL1sylmn63kjC&#10;b6RkrUuNoTuTWTybf06VYRjVdhzLBkOtXvqxxsdPa/zNp/LxSBYGktQ+OKPuEJ9PU92mz+P0oYVe&#10;CMwAAAAAAAAAAAAAAAAAAAAAAABATw3ldFfkuia/feUH0r8tdroq01X5zr/+5vZgZXR7sLH/4bGd&#10;7f/9xMmdc3E9ezNGf8ulH5n0mlzHo2zFpLHk+5Ky5Ou08wHzb4RvX4EGAADQwGRSkBRdHt0smHt0&#10;i8oGFkIcnDx/3de2b8ed2xfi/sOXZDJZcBU16kVAwUwSRVPoxUGDMFopPh2VwQnm1rEWOw0IKHUI&#10;HqgXltfDM9LQjHnBGj0dTajDogk0hIV0OL7qg637TFiG2/KVU17z6Ws/CcdoCslINcWsdDun6d59&#10;rsZBr96jWgFt+513xlqEZZR7Ftd+KmijWEOLwl8mUSizV+BInjuPSRWakdx77mMNzl1UOL6h0Ze/&#10;Vnx4RzYYVvu2Ds045OfTTPdl2slUCoq6Z8RAEoEZAAAAAAAAAAAAAAAAAAAAAAAAODQmXSs2r0lV&#10;gMYfy/WOdPfnr1ThGS/86Lpnf7h9a/zd4Nb4+Mpf3377cnjnw784PTJ/V0HvmvvrrvA9c99wKZM8&#10;k2ssU6Zg+dc+50VMXb76GQAAYFaoSspNksrgDGk8tOGx/cHmxX+2vXs3487WRR/vnpaZZObm5m5J&#10;tIG7pQXZaUjBUYRllGEJM29Z2w9J88Iyusyjoci8fC0tQvfDrQwvwwasOA/l9txp6pA/OM4LC2nB&#10;lYYl1N4rV9eiwn0v1lrTAbuqkIBloRlN56TdeaoHrfT9aF626bru6n8O9EkemNd+2TE0HWv62vLz&#10;MMlMyPebWrvltVtyOGk0St7TsxyVkbDy/inOoUuejWTHNrT6+vsaf/tbjW9dz3e1kIdmaM4D8RE+&#10;n9Jn89Rzul2SEZYgMAMAAAAAAAAAAAAAAAAAAAAAAACPSBKgkYZnXJFuXrso/S+SLivoqnzzv7sV&#10;vx1cuj0c7P+Zae/PTo4/X8vOnHpl6IMfusefSvammc5J2pRrLPm+zKLcY1EFmH6hstS9Qg8AAEAW&#10;THlYRhmcEU2mENY274fVkx/Hndvnst27F93H6zKTydxdMrnJqtiG6T6P6GOJuVXF2OV2+49E6b7p&#10;R6u2zWuhDmnRefn6IRehp2OXwRJefSzMj8etOWyg06lpMf5UsX2Pgvt0/kkES5HgsmiiNlWAn177&#10;6ueSA61HK3SPm6gHQ3TNs5u337yZNAVUHMSi8Q/Sx/Lj92KYSWhG8l6a6zDnVEwiPvItS/4Ustbn&#10;/+lUrlvPE2PysAwVwRgxk8JAw4tvKxw/rdFXn8jH+7IwyNu6y5qCfR6BybO46U3NudkWXbtn+7r2&#10;QWAGAAAAAAAAAAAAAAAAAAAAAAAAjkASnvFR+ZpL1xR1Rbr3f5+TdC7f8arszF+u7w1/Pfp8vL/+&#10;+crG7n8YvnDv+LHN/TcHY/uBzH/sprcU/YQprLp7JtOe5NlURaHNbAAAACxlIa9idi+23eUxGyhI&#10;4fgLN7V26o7v3Ho57t8/7x6HZsEl86RW3YsiaSsLuheFFkwVfvfhmgpNmDqWo6qtTgMj6q/X96lr&#10;atd17CSkIQ/JsMZz4kk4weSdprCHruP341IS9FF7byZ6ZV4Hc95aEpYxOWvN0Qr9j6pPWMa8wIl5&#10;/c/rZ3otdB+/3r7NMaRjtW+XX/vpoIyp9dmim8k+adiNGrafPemz1eWTkJgiDMPd5dlY4cx5rR47&#10;qdFXv1a8vyUbDKv3rc3z6YDmhmUsbtRw+bqsyecLZwQAAAAAAAAAAAAAAAAAAAAAAABPCJeuJP+8&#10;Nql9OfU/XPfhpX2F4Frbu6+hb51e2R2+FRV+YgpvmulVxbjpskxSJvexTJmbmUWFxu8Zn/la4XnT&#10;KqupJt/V3fP48mrQ6a9A76asC5PkZmbu7m2PI+0maRcULSp4UOzcT9nOk8l07UOSqrYmk0cvKpW7&#10;KSrmyu94V//aKZdksTgo837X24u2Vm70rqYt101ZD9h1PqakntCiy0OL+ts5U3GZmSdlhl27SNsF&#10;jxYtePAeay9p5+VN1ftecFP6mOigXHaen2VL79HOirZeLZoea8+l8gETZBblHg649rwqIe0+n8lc&#10;3KJbv7XnrmjmQUrm0r2fqXb5Ldn9WhWtq+yDsp8+vxeqSv5yo891iqpOywGeEdGiBw+WXyT1fl5V&#10;Nd4H+P0kJb+j3Pv/vpTy5Zufj55VxmU5u8yTX3R51+ZmgyyOto9nOzcvxtH2C/nztrhxXfn+eRH9&#10;0tiDqaLvJeEac9snARGT7TJ0wZecgmWhAUtOn6d3p01v18Mw0tcPGpQxNYXit5NU3PDFebTJlSw/&#10;BU4HZtTDFfoul9qxl5Ydq/vUR8N02+aen2TOxVD1a58fSUMIRy2cZfLvvnER89ZO13PYNIPydc3v&#10;tzpH5UWtB2XU2y0K5mj7uKivmXT/+lpa3E0akCEp/UulcZr1NdxilGdSuX7LNZ4+O724L8pPq5Jk&#10;YSDFscbf/FbjW1/mr1mYDc14VM+n5Bk9FeRTLbfigroa0lLK7ajla/P5NHzcEwAAAAAAAAAAAAAA&#10;AAAAAAAAAAByJl0rt736nyTd3b4oXVCQpNN3Potrf7ty58G5lb86Ns7+6vsPvhl+8cqJ8wrxB3L9&#10;njx+30I4pxhPuWxk5vt55ZTFotrVZCGpoDqkSigAAPBMsmDyzItMjCJqx8dDGx7bXdm8/Gm2e+dm&#10;3Ll9MWajDVnI95Gq4Iyi8Lrx84ZPPu70483BCFIaCrGkg74hEaWmsAxpecF5U6BGV0X76giSIvny&#10;cGzhKW4KaOhwPubNvx6cMWf/eXkw88My0r7K2vrZcazdxS+7aYyQaNf8IGtnWVBL+tq84cvzXFt7&#10;c4Mz0nnWgy66x4XUJpOMuSwkp+GcJ+EZy0auB208b+qhL2lYRhWUk/yp5zGTLGh48S3Z8VMaf/2J&#10;fH9PNsijFmaCM46AWznXhuSUyV5HOqenFYEZAAAAAAAAAAAAAAAAAAAAAAAAeALVioWuuJR/ra7u&#10;nH5N+vNip6uy8X8+Pg6/Hn2xM177YmXz4f+7evH2+vGQ/TDa4IfB/Mfm4S0pHpdpxV1jyfbMPIvu&#10;ZjKTRydAAwAALFaEMrhbGYjhHoO7Qjh2+k5Y2biX7Wy95Pt3z7tna1VwRv7xwmxOBX5a+N2ZF0XX&#10;btXPdNsXJ0VUM5j9d4f5LAqMOApFSMJM8ITVtpuyK9QUTNAjLKPpHNRDLBr2q6IVivm7WbXdFIJR&#10;n/1kfzVe+3lBKlPT0nTEQ7eYiPrefQImlvW74DxUQRn1ZmkIRhqA0days7Cs3xbnfUFGgh0gu+Z5&#10;Me+Zma75MjynDMNwd3mWaXDmvMKxExp99Yni/duywbB6/yhPexVqszD1pOvafT5xuwAAAAAAAAAA&#10;AAAAAAAAAAAAAOAp5NKV5J/XJnUyp//odz68NFKQdGz3oU5uPzy7L73nQe+Z/HVze91Nx0zKTMok&#10;7cvkim4uS2rUXFWQhpmlJak955xXSabVkF2VX5wsqSjXde8R8JG2C4oWFTwodu6nbOfJZLr2IUlV&#10;W9MkwKSr4iuly9JV9a+dckkWi4My73e9vWhr5UbvyuFy3ZQ11V3nY5N1Y7Lo8tCmgrZ5Ki4zm5Qd&#10;9lh7Sbvg0aIFD95j7SXtqpLh3veCmxR6fZ18uew8P8uW3qOdFW29WjQ91p5L5QMmyCzKPRxw7U3K&#10;wbvPZzIXt+jWb+25K5p5kJK5dO9nql1+S3a/VuUvh7IOveynz++F8lfKJOagx3WKqk7LAZ4R0aIH&#10;D5ZfJPV+XlX13wf4/SQlv6Pc+/++lPLlm5+PXvd30SRvZzLP8ofN5F0vAzHyEv1gMoVxHO+txe2b&#10;F+Lo4cuSzCy4lAdtyMytDLlIzrMnDxCfepgsnnLx0JgsJ2kqKMOq/3tyCppORflavTi73rberBYY&#10;kW7PC9JI30//3UdtrPy3QX5+q49vySGWAQWTsIJy7Prxd1wuTcffNMfkvXx1+dTHwqmgjGXnpAiL&#10;yK/1bFjKvOmn6yv9tzR99ZcffdN6SpMr2p7DRWuvaaxie97aKy9yYxRI27Xf5r5T8WiabNvCe2x6&#10;RKmYpvIpV9NeNLxP71et44WzfTY1PTMX7l/9OVfsH4byOFb27T9pfPN3kpsshKn9DvRsappv8mye&#10;uU/LXzfRamu4elP57/x2a+x5M3zcEwAAAAAAAAAAAAAAAAAAAAAAAAC6M+laue3V/yTpzsPvSecV&#10;JOnF776I44+P3R6/OPhTG4z+dP30N8cGD9cuDaR3ZfrAZZfl8Zxca2a2K/dxkGKUecirYEVBEgAA&#10;qLM8AigPyzBzj26ubGiD1fFg8+JnYf/hzWz7xmUf752ShTxvSJOQn4X9tigAl6R6rk4amOBFpND0&#10;55jaZ5q0IHzqrXp4QdVguv28YvJDLDSfa1Ewx5KPbmU9+nTIwQHHbwoL8bmXuZjHnLCMpfPxWnCC&#10;1a794vVTD80oR1w827p6/12L+Oft27L93PVVD/BYdFRN77UZvzzXRS9T+QbLz0Eas5SGZZSv8VdH&#10;P4uem5OwDMksyGMms6CVC28prG9q9PUn8tG+LAyKvp706/Bkz+6oEZgBAAAAAAAAAAAAAAAAAAAA&#10;AACAp1ytYOiKS/lX8OrGS5elvyx2uio7/bfruyvfjH6Tba/9ZnVj+/849srXp4crq2/bILzlHt+X&#10;2WWX1iUNovtekO0XVbByC+mYSVkbAAB4HpXF2e5uZnncgXs0uQa2euLBcLj+62x36wXfvXPRY3ZM&#10;IQ/O8CIYIW/jMpk1hRgsVBXr+0xwxiQwYUFgwFSog9XyDuptFoQhzAuMWDj3lvstUg9MmBeeMX8S&#10;mj6ejh/r2oSFzDlGl6qgjJn3rEVUSpqWMfPW4rCMZWus21k4SKzAvDW1rM+GYBJL+2qzpuqhGvX2&#10;i8JGylOfh2ZIVvxVUGx3GHnmyNrmpWCOJSeuDKVJL3WWaXDmgmz9pEbXf614f0s2GMrM5O5P2KWY&#10;E3wEAjMAAAAAAAAAAAAAAAAAAAAAAADwjLnaUHh3Ra5r8jt6VfqbSYXRmf/+2J3hePQXKyvxL86/&#10;eH/l9oO9C4NM7we3d2T2psvOy6PLLJr72E3jop41qVSsfy80AAB4nphM8uJ/eSCGecwGFkyD4+du&#10;xLXNLd++cT7uPzzv8mAW8myNSdCGq129faUelGFeFvCn3SwIDzCbrrtOP85U3S4IIZgXTrEstOKg&#10;QRnLxmpVS94uHKH1+B2PqQzLKH+m29Yy9KO6VD79KXTZEqqHZXSLi5j0Mhs20uWazmvf4lpUE206&#10;T22vZzpeff/F7SfnvX5vtL926a02lX3SYurpdUducjVbXH/LA2PMbXLbZiOFtQ2tvfaBRt/+VuOb&#10;XxS7FqEZrUN48LgQmAEAAAAAAAAAAAAAAAAAAAAAAIBnnEnXym2v/idJWzuvSlcUdFU+ev/L0eD1&#10;/c/37qx8fmxz5//cOH7/BYt7r2fS+8HtXbf4ssnOyHws157k0cyiVwEaUl5VFUR4BgAAzx+TyT3/&#10;DGBm7tFNygYhDKJtXPxdtv9gK27fvOTj3dOyILOi7N3dimrv1nkFJpsJzZDy4IxJD8vCLpLQgKlK&#10;/BYBCGW1+UxgxJLpH0ZYRj2YIB2/1SewppCEDuEZ84IRlhXWF/P0Ofu1ClyoLlN9zl679nOmIJsJ&#10;zUi67hCW0TdspN6+Y1yHSVPrM12HS80bo/34k9vNqp+TAIzFcSWu+RF7LS4dQRmJ6VXT8toVqYeT&#10;DorWFuQxk1nQyvm3ZOubGn/1sXx/TzZYyVseVXBG1+wZSCIwAwAAAAAAAAAAAAAAAAAAAAAAAM+V&#10;WqHTFZeuKeqKdOPaJenvZboq01X59r/+7uZgZf/m8OTe36zuPtTqizs/CNHfNrf3pPi2m2161NDk&#10;meS7JkWXmTyaLCRVp4RnAADwvEgytMzM3E3m0S36eCWsHt8OK9/7OO5snYu7Wxc8ZsctWB6uIVdR&#10;z+1F7Xfz5wfXTFCG+SQ8w83nNp00qL1fFWmnRecLKrf7BkaU+xw0NGNeSEKnT1w9Ax/KcZvGbxHc&#10;UMWKFMEZblZtW4vzMvl0mV/vvK3aX3vNRlTk230DMOq9zcy41u+y0IoWGs9zl/n3G39y7fLrUN6C&#10;bUMs0kyasv1MTs2S9sj50nVX338SFjMdmqEqDMPdJc80PHNBYe2ERl9+pPjwrmwwrN4/SGhG+ozG&#10;4SIwAwAAAAAAAAAAAAAAAAAAAAAAAM+vq2nRk0tX5Ppjud6R7v78pSo848T3bvnq2s6nw7D/6drp&#10;h/9+dWf/1NB33osh/EQe3jLzV+Vak/vYg42Dx5HM5FJwt+KLxCmOAgDgeWGyvKo7L7J2uSvGGCQp&#10;HD9709Y27sbtWy/H/fvnpTgwC57Uc09yDGqmgjFqmVzLAxOSIvMqdKBdwflkkFpgRLrdIjBiab9d&#10;95sZv7Z7UiCfBk0kHajT8c+EdLQ/7kXl/damj6nDs9rP+Rkri+cxEyOwRBpUsCi0oCkYY1F4Rotr&#10;MNM8DV85aNhHi6EPEIPnxXBzsxLa9DvnNPWNOnmalblC3fa35K4pXrH8pKahGZ6NFNY3tfrG72v8&#10;9aca3/xSCuFAoRkEZTxaBGYAAAAAAAAAAAAAAAAAAAAAAAAAkiSTrpXbSXjGFenhtXN6+DuZrsrO&#10;fPdVHH/y8G724pmfm8Y/H+r+8Y1ju5ezgb0n2e+F6Jej2Tl5NFnYNbPM5DHv1YKev5o2AACeWyaT&#10;xzzpIOQF1x5jNgyDQRxsvPKl7W9sxZ1bF320e9byAIq8qtrdVARtpBXa9ZCMqfCMNp8wmjILpjfm&#10;Hkme2DBnv75hGV2CNhYFc9TCMuoxEF6FFbQPSVg6fsewEJPkZjJ3uVm1PXl30diTYyh/Wv211gfS&#10;MagincTcUay2T73f9PV6H22ux6Lz3PVaNoV9tAjNSM51ut1qxGTfens7YOLFQds/ndqv3clzID9R&#10;01c+fy9fWkWEjAV5zGRhoJXL78jWNzT66lN5HMvCMI/q6Bic0S8s47m8sL0QmAEAAAAAAAAAAAAA&#10;AAAAAAAAAADMSMIzPpKqAI1r8q0rF6S/LHa6Kjv9l19u71/f/zgE//jY6Qf/7sTmvfNxZfCeLLwT&#10;pHfd44vRbMVcMZrvBSnLKySL/otvko+SglMVBQDAs8YkKZhizH/Rh2Aeo5uUDcPK8Z2wsv5p3Ll7&#10;Ju5uXZaP1lUGZ+QF9WZl5XRRc10FZCTcJuEQc1VV4knoQFWT3aE4e15gRFsHaTevH00XwHutmD6v&#10;V29KC1kUHNHynLQIy6h6bzje9GPh3Pb1gIX6e8tnWSkXUmNuyvwZaPp8NQVOLLqWTSEXbddceZ3T&#10;l+prqO9H6OVtXd3CMbqMcJCwi35hKZh+UiSv5oFG8iIMw92lLNPwhVcV1jc0+vIjxe37ssFQKt5v&#10;G5rR9Exaqrqw9XulT/jGs43ADAAAAAAAAAAAAAAAAAAAAAAAAGCpJEDjmpQGaNzRJekXeQXTxsUb&#10;/vCnZ74e7O9/vXJ2+/+xnYfrxwb2I3P9C5l9P7hel2tT5iO5ZZJGkscYFUIwJV+GXny7PPVvAAA8&#10;K4LlBdAxuoVgrihFj0GSwvEzW7Z28n7cvvVy3L933hUHsuAmc3c3M/MkKCP/n5vcyvCDFh8Zpoqv&#10;1T1sYN6uLQIjZvbvq2ms4rWFBemmIvGgdhBlGsLszrX9knCGNCykpalYCbM8JMO9+rnw/PnsaZ8K&#10;z+j8aXFZuEXXNtZiH6l5AbU4gDIso7H5nPZTL88L+2gnPdduzaEly8xt3/HaLQpOwaw0QKd+5a1h&#10;QZUBGGlohmf7CifOaPWN39fo+q+VbX0jC4Pq/bahGXMm2OLm5kIvQ2AGAAAAAAAAAAAAAAAAAAAA&#10;AAAA0FkSoKHqK8t1//qL0nWZrso2v/sirn16bGf3hcHfrcfR37358Jvh9QvD73kcvmse/8Ck77ns&#10;nDwMBiHuupTJPRZVVyZ3K75dntAMAACeIcFMMebJFyGYx+gWYzYIg0EcbLzyZdjfvJ1t37zs2c4Z&#10;N5NZXhqf52W4F6EZFXNbXnhf1V7XAx/mJRE0mBsY0fGjSsewCSmZd1Mf1evzi8vLwvmkg3zfqWL3&#10;OQXq9bCM+rEsUhTVqwzIqL/dImykHpJQD3B49B8U0/WRxg60XTv1faZjC5aqzk/RT7qOy5frXVv9&#10;hcaOl4+tImelpzKPpamPPtfueQrJqJ+7Puu9vOcn/8/XQ/pqY7vyvpVkFuTZWDZY1eqrP9V4fUOj&#10;b/9JilEWQrJf94XiVjyX6jd17SgIzViMwAwAAAAAAAAAAAAAAAAAAAAAAADgQGqFllfkuia/d+Wy&#10;9BfFDldl4/+8Pg4fjf5pZ7z2T6sb2//+5KXvXnRbfTfI33PZ+5K/YLIVl6KkXUmZ0i+M96MpiQQA&#10;AI9eKIqr68EZUjYMq+u7w5XLn8SdrbPZ7u3LHrNjFoJk5mXhdJGcIXOzqui6URoM0VR03TIso6xe&#10;n+n+iD6btAismH+E+fkpzldeDK+kQH1ZQXrTmItCNNKx3ad7N5OX4RnFz2XmhSQ8/k+GLdfO3GCN&#10;DrP3+hpOw1uS7mfO1aLzu3z+1WjFcqmHlyxTz0GYad85MUOLD+kZUj/PXc/ZZEnk97/JVCYRLnpi&#10;VuMXoRnuXmxHyaXhy2/Kjm9q9OWv5bsPZYOVfJRiv3bHNnke5RPib7yDIDADAAAAAAAAAAAAAAAA&#10;AAAAAAAAODQmXSs2r0lpgMbXelX6+0lt1uYfnrqxdvbhfzp+bvc/ncqyE9v722+Z6fdceluyNyQ7&#10;YR7H5hq7aVQ0C1WFZfml6u7ufb7SGAAAPHZpcEYI5h5dMcYgSeH42du2tnEvbt88H/fvv+LyYBY8&#10;TXlwkxel33M+C/j0ptkk6GGeqaL0tOK/1r5FYMShqI/RcfyyUL4eNGDJ/5cmETSN02bsoui+qXdr&#10;c+5qYQFliMDRShMpaqEVrds1vdYi/aDapdjPLBneJvssnMNUR+3GLfeac77nhpjURtGiYA0+vc+V&#10;nrvy/FcBGi3b25zrXMTnNL5XV/6JNQnNcHk21mDjRdkbxzW+/itld2/IBiuTe33OPZ2GZHh9UfQK&#10;QumTuPJsIjADAAAAAAAAAAAAAAAAAAAAAAAAeGSSAI28Cqoqhbr3/71iuip7+fa3cfyLhw+zc5u/&#10;CGH0i/Mv3lt5sLX7RgyDH0vhv3Lzi3I7Z3KPbrvmijJFMzflXyxvhGYAAPB0C2ZSzMuoQzCP0S3G&#10;bBAGgzjYuPA7239wOz68ccmzvdNSkMzcZHJ3k80tyS+qzb25rjoNH5AaMgyStk212UcRliFNB2Ok&#10;YR9Lxi+DMqyKxrCp19L35poX1lFuL+G1+echDHn22dLWSVbJzLEdWa38vIG6DN64eNr1MW/tNWVw&#10;LB0/DfpoGZqRhDbMuxZT00q6TcMe0vZVP3xyn+ugwTD5Fc7vcpsJein36NBfLQzDs7HC6nGtvva+&#10;Rt/8RuPvPpcsJAE5s8keMyEZrSxaKCygEoEZAAAAAAAAAAAAAAAAAAAAAAAAwJFIi5pcuiLXNfm3&#10;V16Wfl7scFU2/sWXo8E3+x9nmT5eO/vwf1s//eCizH4ag94z9/dkfkrSqqLtK2jf5FHmVaksARoA&#10;ADylzBQkxegWgrlivi2Nh2H1+HZYefWTuH3rhbi7ddE9rlleoJ0ncuXF3F4UWE8+A5RbiwIv6nkC&#10;kx1mAzTS8ArvUwDe0bxQjD4fc5JjbBWWUY7TNIe2YRmaBGSkQRvWImxkJmCh/t7y2R9QujCstt02&#10;8aFfUMXU8PWuOnYz2bHe2ZKh54Q2VOe+YfmX7y2MOSAsY6mDhGXkp3dykqcfge3u2/TaV/dgEYYh&#10;Fdsxk5lp5cLbCusbGl3/RD7el4VB3k8SsCFNAny6HUy52Obdh5AIzAAAAAAAAAAAAACxJwA5AAAg&#10;AElEQVQAAAAAAAAAAAAeA5OuFZvXpDRA4ztdkv46r4A6eemWb/9k5/pgsH997cz2/7Wys3dqOMh+&#10;Ej37fTP7kcu/Z/Ig19jNRibPLLoVARpTFVkEaAAA8HQIeYiFRblCMPfoijEGSQonXrhhq5t3487N&#10;87734GU3MzPzSVyWuWaqqW1SpW+aDoBYVL9dJTZotja7ReDDgaXBHNYQ1tFi/LJI3Yr/yo9Hywvn&#10;G8boOH4VFVHs55aMumzuPnvKp8Iz2pz6dL9e9fWNKSrJe200Lp7l7RcFY/Q5/o7Sc+3WEF5SC1NI&#10;t31B+3zHfnN6XkyCZhrOnRZf1vxeV3HHTwImvHqlZVBObQ7V47O8l4swDHeXspEGZy7J1k5qdP1X&#10;ig/uyAbD6v3Of4JNZczMTTNCgsAMAAAAAAAAAAAAAAAAAAAAAAAA4LFLAjTygiiXpAdfntODL2W6&#10;Kjvz3VdxbXXnbjYIfz6I4z8/uX17U2N9300fyPWBuV+QdErme64wMvdYVIqFvHw2/0pkgjMAAHg6&#10;BDPFmJfjh2Aeo5tncWjDYTbYOP+7uPrgdty5dcmz/U3JZEVclqsIzshDHWwSOFGGX6QhFFqSiZCk&#10;FtTDNg5bU0BFm/0WddlwcK0K5qs69YaxWoyfZiPUZ9Amx6Ee0FAPYGh19FOF920GnpewYbUO+iRR&#10;1CfTYvem5m2G7TvFgjeNX3ad9FsPckj3Sa/VVN9tr91zKg0bmWfqGiQBGE1hGNNLYXlYRlPYSdM9&#10;lz8aitAMuTzbV1jf1OrrH2j01cfKbn0lhcEBQjN8/gLDDAIzAAAAAAAAAAAAAAAAAAAAAAAAgCdK&#10;WlDl0hW5rsm3rlwoXwyStPnRt/eGN0a/0ObdX9xe/WjwZrj4tnl4R7I/kMU33Wzd3IJ53JU0Lr5W&#10;ufr++aM+KgAA0F0ofmV7zEMazJRHYskH4djGg7B64uO4c+uluHP3gntcMQtuMne5LP/dn1Rrtwij&#10;qKvCIZKwg8MOzbAFfVbBHsk+3q2I3Ir/yoL6psL6hkaaCnlYNMf6lKdbzrzWKvNhziG2DlyoZ1Ms&#10;HLjLzLomUTQlX7TUNNQBgjBaD1kLSqiHJ5QWXaP6v6faP4L5P+LTcmQWhY2UynugvJfn7KU06MWL&#10;n8vOUZvx8x1tKjRDZvKYycKKVi+/p/GxDY2+/o08RlkI8vKZ1fsiLUo2AoEZAAAAAAAAAAAAAAAA&#10;AAAAAAAAwBPLpGvF5jVJV12Soj6U7v3sZdNVma5e8mN/tJbduDj+x8HKiX/cevHyv3vjw59fGtjK&#10;v5DiTzWwt9z9tKJlFjSWNDJ5lHtwCxaLGrKo4EHxWai1AwDgmWPBZC5Fd1kwKUqexYGCFE68+I2t&#10;btyJ2zcvxP3tF/NgDXNJ7nIz2aRevG02QrVPmbVhSQjDIXxcWBaAsSxAY4E0GKNx6LZV601jtRg/&#10;PcX1GXQJuygL95cW7ze1n1dfP3VdF+2Yvl8LTFk6fhKy4koCV1ouvvouHYc/iEWBCTNhFwsyDOph&#10;G43tD9Gj7PuouDRzDPVrkW7Pu7+bV+3yE1SOPy8IpYmZVWEYVqQZyaXhS2/I1jc0+uIj+d62bJBH&#10;OnjHsB+085QvfQAAAAAAAAAAAAAAAAAAAAAAAOB55NIVSd9Jeql46YqCJB378G5c1a7Wdh/o2Nlt&#10;re7tXh5o/EN5+G9d/qa5zrl5MGnH3WL5RetubiHKYgguSW3CM8qQDXczM3f3fhW0VVuTyWNRCdxR&#10;UR1blt6qf+2US7JYHJR5pxLVSSdFWys3elcXF1WnVe1v1/mYymssk0WXh9aVwjNT8bwCuywP7H5M&#10;abvg0aIFD949qCVtVxaDu/WYj7u7uUmhbQn5lHLZeX6WrTrXfST3Yr5oeqw9VzEftyCzKPdwwLU3&#10;KWfvPp/JXNxi/uDpcUyuaOZBSubSvZ+pdvkt2f1aFa0noQNFPz3OjdxclpdT5xt9rlNUdVoO8IyI&#10;Fj14sPwiqffzqqozn/xK6Pc7oWzrXi6hnveUleej1/1dNMnbmcyz/GHTay7uroEd7DmRtPNYRB4E&#10;ebU9sCg3jztbp+Pu7Uses+OyUKx9l8zyVd+UF1HPTWjKNuh5FucqC8fLu3pROMVUqIa1yFuYDsyY&#10;nPTyt1DxSWHmeIoXyqdF0/gtlmOa7ZAO0+r01QIb0sCMzqEI9f2n/j1vlumO9eiBjkEjU9esZeJF&#10;37U3bw13VM2yFngx9/w3XKe57btPZ+4k60Ech9r/41Jb++kxztwLVZPJvZ5uW/Hf5GHb4uzMGb/N&#10;+XUvMoms+LUll4Yr8t2HGn35K8V7N6vQjPITVfUxYOq2KwdXw6Irt2OyDUkaPu4JAAAAAAAAAAAA&#10;AAAAAAAAAAAAAOjKpGvF5keSrrqUV09p98Yp7V47Zbr6sp34y9tx7cvtL+T6YvXU9n9cf3Xr5WHm&#10;75mHn7r8AzedNddQ8n2LtpeXfrtcZtFC9RXIbcIzAADAEQlFrEOUVduZB8kVjp+5Y2sb9+P2zVd8&#10;7/55lwfLw7Dy9BEzda6vTwMLDqtOeypQoaYpPKNss4RrTp9K025m3iiOqTjAedE8PcIyppovbd0Q&#10;0FB/r0Uf1UTKrIt0YlOzaTpXi8IyWlz8qbCM8mAOsGgexdqbox6WMTWNDmMftP0yi9bI06xfRF2L&#10;fpvv+to+yy/Pwn3y52qR8SRJQZ6NZWvrWn39fY2//lTjG7+TLOSBPQueU8sdtP2zh8AMAAAAAAAA&#10;AAAAAAAAAAAAAAAA4Gl3tfb14VfkuiZ/qLN6+I9nqzc3w7ffrp15+O3a6ft/Mry/dXq4svZTD/pA&#10;sh+b2eW89iqOZTay6NGDBUmKCh4Urfx5xEcHAACahPyHR5mFPEDDsziwEHyw8cp1Xz15J9u+fdGz&#10;3dMyk5m5u8uKiu1ke1ZTdfgjDizIx0gDK2x6e16QRsJkc0MzZsrmZ0IYvPbvPuNPl7J3OmVNGR1p&#10;MEKbiv5yEr0tarwsLEO18+ST19qeiQNkdRxUPehiKpCixdj1wIepYItDm+WzFZJRqoeV9A8DyeMx&#10;LFk01nLxpNerKbxj3j3oSteOFX3l8/AYZWYaXnpbduyExl99Ks8yKQQRenF4CMwAAAAAAAAAAAAA&#10;AAAAAAAAAAAAnikmXSu3vfqfJN37+cumq7LT33wWV4erd+Jw5U8H7n964u69U8Ow98No9odm4T2L&#10;8WUFO2byHZeNXTG6W1l9JoIzAAB4goQ8NEOSyuAMKQ5s7cT2cO34p3F761y2u3XJPa6aBVcelmFm&#10;lm/UUyDS1IcjCiuYjD1noBZhFVUXRWhGGZCRbs+EMEyNUVbMqyEsZPn49VNWf29p3kUasODT261C&#10;F8odmgInOumZWGEzG0mXLQ5g0RBtjmHedW3ZVMm5nnqvQ+BFPfChddhJFz2P8Uk1HThRe69lcIZV&#10;//faal1+8heNPzOXprFr9+mkgat4xkrZWIMXXpUdO6nxF79S3LkvGw4kk4rgoukDXjYZTCEwAwAA&#10;AAAAAAAAAAAAAAAAAAAAAHhmTVVtSVfkuia/c+W18sUgSZu//u7ucGv/b9Y2H/7NmUtfnxwNjv3Y&#10;5e9K9i/N/by5rblrbPJdN4vmbtGKr7WPOtwiQAAA0F3xa9mjzEKRmJV5UJDC8XM3bPXkvWz71nkf&#10;PXhZMpmZF6XkRX25q0qEaAyMaHjtMJlNQinKn/XXWioDMrxIFZgK0FjaTVJub946qKMpq6FD1MTC&#10;nboENvS/TvWUlJ6dTmVtWPsTUD9ZHbM6DhIi0RSYcFiBF4celrHAUebaHKa5gRNqF5YhpZe+afF0&#10;Gz8N6SjnMzfQQw13i0nmJi+eH2Vohmf7CifPaOXN39P4y480vvutbLBSvW9m07fgMxSK8qgRmAEA&#10;AAAAAAAAAAAAAAAAAAAAAAA8F0y6Vmxek3TVJSnqQ+nez1+qar32/2j9wTDs/5Vp9Fcnx5/9r+H0&#10;2bdi5v9K5u+62xvmPpDZWK59c48xhBBirKrFzPIvrT/aYwMAAJKkILlkipIFuUeZKw5tsDIebl74&#10;PO7e24rbN77ncXzcwmDyizsPN5hkTJT/n5ehcJRahlaUrJq+zbw2txC9qq+vF9pb6/Hnlei3Ccuo&#10;BzTMK9BfOng66IEK7ltHfTSP33UOi/ZtM4UDHOvSwIYO16EeuHCUjjKc47C4NDPnqXuh2qltb5bs&#10;7lPPgLbjdzEVqjLznhWPj/z5YTJ5lslW1rTy2vuyrz/V6MZnkoVJaMbTdgGfEARmAAAAAAAAAAAA&#10;AAAAAAAAAAAAAM+jq2VBllf/k6RbD78nXVHQVfnZH63vDd8c/dKCfjnQveMbJ8ffj9H/a8k+MPkF&#10;mTbM466Cxu6KbmYmNynm31xPcAYAAI9HkDzm1ddlcIYUB+HY5j1bWf9V3L71Sty/f17yYBaKDwNu&#10;JnOXu6UJEUf129yScIpy+6gmYMmGqZaZsbzovp73kL62bPb1sIypabUNQeiYb7G4o7Szlp2mu3ad&#10;S7pvz+EPEhBSD8mYCWxoqR640bX9QR31eIehHlYycy90OqAilEKeJP7M523GX6J+vafaVWGCeRiG&#10;l9sxSmYaXnhLduykRl99LM9GsjCUyv1aH/NTmJLyCBCYAQAAAAAAAAAAAAAAAAAAAAAAADzXakVW&#10;V1y6pqgr0u1rr0m/lumq7PS317f3v9j/5drq+JevvHBv5c6D8U8sxvfl9i/lfkGmteBxHC3s5qVg&#10;ZsGi3M3M8opXAjQAADhCIf/hUWahSMjK4sDCwAcbr1y3/Y07cfvGJR/vn5KZql/YRd25uyvPwtLR&#10;1GR7Q4X6UX50mAp8KKvdlzer5zt0znpoCMnoFNpQH6g+od5aHsGjWh9HsO6qbINa2EX5WpfxD9q+&#10;r3StPE0WnZ62565+n02WvS1tXr/PZsZfor520rCM+n1rxXOseKbmARqeaXDuksKxk9r/4h8Vd+7L&#10;BsMi9CNtv/BMLZ/oc4CzAAAAAAAAAAAAAAAAAAAAAAAAAGAOl64Um/nPoKvyF/+n6z6wffl4Vxvj&#10;z9YGp8++lUX/wyC9K9cbLg3cNA7R990smnleshsltzxAIw3PqP5tMnl0Wehe95R/nbQV30t/kBJF&#10;l2SxSPow71d+6EVbKzd6V/x6fkhefml21/mYqi/bNll0eVheQzhvKi4zm5T6dT+mtF3waNGCB4+d&#10;+0nbudxM5m495uPubm5S6FLbXCmXnednefqLzTtPJm/r1aLpsfZcxXzcgsyi3MMB1155T3mPUtzJ&#10;XNyiW7+1567iIZLMpXs/U+3yW7L7tSpaV5W4ZT99ypTdXJaX2OYbfa5TVHVaDvCMiBY9eLD8Iqn3&#10;86qqPZ485nv1U7V1L5dQz3vKyvPR6/4umuTtTOZZ/rDpNRd318AO9pxI2vW+F6JkQe5RVlypGN2l&#10;nTvn4u7WRVdcNYU8WKN4FhVjT/5/mDw5kvTf1dElPw91XE2HSdQTLuqBEwuGr4rmk393CsxIC+yL&#10;7fSp0josIx2sHpRRT/JobFw/+LRxh/HT5nPHXdBPvX0XfVJLaqEJ6XVoNb5rNiihbdDJQXjzmnla&#10;ggPKp+vccy9N3VTle/XjzC/v5JE6+ci7+MJPDVMbv+p/2bhz5l8dx5zh09AMyWVhKB/vafTlR8ru&#10;fCsNhnk/MfmIUU6oOjGxOnpIw8c9AQAAAAAAAAAAAAAAAAAAAAAAAABPKpOuFZtXXLqmqCvSjTsX&#10;pSt5eMboR+t7wzdHv7SBfjnwe8c3To6/75n/K5N/4MEuuPuGXDvmGrspFpXPJsX8m+z7FkIDAIBu&#10;ghS9SHzJY03CQJKfOHfD1k7czx7cuODjnReUZ1h5njSThxI9sjktCsZ4FGEZTeYFPrSoR6/v3iks&#10;Q7MhAZ0jeOr71gdvfeWaOurRrKt5J+qg/bYNO7Hmc942fMJr7dsEJmA2bCLV5txPbtd6+k27u69v&#10;2MXMPBvCPpa1n4RlSGZBHjPZYFWrr76v8donGn33mVyh2C99BNbDbFDiVgMAAAAAAAAAAAAAAAAA&#10;AAAAAADQzVWfBGnkP01XZRv/+F0c3hjp+LltvfLCvZU7W+OfDIJ/EE1/YNEvSLYq00iuPbe8/Cso&#10;mmL+TfayYPLostC97qn4Qumy7Fb9a6dckkV3MzM371S2OumkaGvlRu+K36JUrvy67M7zsfTrti26&#10;PFjPc1N8Jfbke7G7H1PaLni0aMGDx879pO3yEBbzck11mo+7u7lJoUt9c6Vcdp6fZZv6mvPOk8nb&#10;erVoeqw9VzEftyCzKPdwwLU3KWXvPp/JXNyiW7+1565o5kFK5tK9n6l2+S3Z/VoVrYtrPemnx7mR&#10;m8vyMtt8o891iqpOywGeEdGiBw+WXyT1fl5VtcaWxyH1uSel8r40y8+vFzlLfTqy8nz0ur+LJnk7&#10;k3mWP2x6zcXdNbCDPSeSdge+F2LRbiBTLAu3LcrM487W6bizdck9WzcLxezzh4vlV0fW89o2SgMz&#10;8oksDtE4lDE1m3QhTQdmtCmYr+2eBma0nodmi+07By6k+87LDpib5jEvcEBqPYF62Ejbk1Lft6l9&#10;Vy0vRnl3HzQ0QT59/Y4sLMPnrJtHPOxhqVZYm3OfvH5YgSTzxs9fXDCuWqydtnOoQjOKAA0zWRgo&#10;u/WFRl99LB9lsjCUFItHYXpjRC1c4M8ZzgIAAAAAAAAAAAAAAAAAAAAAAACAA3DpiqTvJH2UB2fo&#10;qvzF//G6D8K+NN7Tyeyf1wanz77lmf4bmX/g+v/Zu7NnSdL7vO/P76065/TeMz370gMQA3AZEKRI&#10;ASIhQFQDIilTDN84Qv+EbF/Z14r2hf8J2xe2I6SQKC8RtiU5yJumgiJpUyEuAww9BBcMBrN19/RM&#10;b2fP9/FFLpWVp6pOZp6lu2e+n8Hg5KnKd8k3lzpz8XvKV8u2sR/ynq0sxaQpI5ZCGhicQWDGEgRm&#10;rJwPgRmrOiMwY0EnIjBjKQIzVnX1mAVmVO1SOHJWe60UKRXe25vm7Tsv5d17L0gRUd4v5fM2DpSV&#10;j9cNyVi0fRIWBWaMCGzoRkwMDcvohgR0i/AP7WtZ4EQ9qe4+7d8XdnBgh/HjS/0WZmRYyaF99Ri3&#10;vdbSktCEx9GqoJVHN6veumEV0iFrf8zhICvDMtrjLwnM6F47Y4JWmj8kXG3XoRmSYjJVfviJ9t75&#10;vvLWA8VkrWzR/AVNYEYXqwAAAAAAAAAAAAAAAAAAAAAAAADgGLSCM56vXrqmpOvylZ/+oaev7ylN&#10;pXPr9y5PtftTOeJbEfo5Z70QSWvO2k5ykSM55DQLz8jqFZxBYMYSBGasnA+BGas6IzBjQSciMGMp&#10;AjNWdfUYB2YUzSXo6pIKRTgiFXn73qW8+fGrzrsXlCZlebeb2Iz6Tji66qPuwPZJOSwwQ+oVltHN&#10;1xiQtdFcXYuCAHoMf3AidaNFgy+a5MI3V3VyyPjdsIx2V4fNqXuXHvmvuBXjtnaTloQejBz6tKy6&#10;dh73uUtaGjghaeEBdI/3KMfa7WvluV8y5srAjQFhGa56iuav4+qvLVkxWZN3trT37vdV3L1VhWZo&#10;th+BGXNYBQAAAAAAAAAAAAAAAAAAAAAAAADH77qlG9V2+TN0XXHpd27m6Se7OvPUtp59ffP89vbW&#10;Lyj0Sw5/3fLTIU1lbVtpL0UuMyeUFZFCzl4ankFgxhIEZqycD4EZqzojMGNBJyIwYykCM1Z19RgH&#10;ZlT3Zs515X2zboqUChdOefPmC3n3/kuSJxHJ1SHVsRk6UnCGW0dTjn/yoRndjAhp/irpebWMDcto&#10;GmtBQX7fDvoGTnRzMI6rxn7V+N33hwRmaMG+Y+e15Fi7gQfS8NCDR+qo184jtGrtl4ZgLDvekRNo&#10;j9fut5zY4n27n/QLwzZ6rH87LKN+bDavVc/A5q/slCRn7b/3A+3d+pEUqXpPimgHZjwBJ/6ETR/1&#10;BAAAAAAAAAAAAAAAAAAAAAAAAAB8Bl3vVJxdk/Vb8r23nm/e2Lvy/sOzz9//Pe/t/N7k/p2npmsb&#10;Px+hv5sjfj7kZ51VKLwnTfZCOaw0+zrm2nF9uz0AAJ9jqcqjyrkOgpGc80ST0OTii++n3YufFpu3&#10;X/X+9lNKSVUsimI+Q2lEEEjM/+xun5RFoRnt1w9pqsN3O7SDuUJ9tV7r035ZnXz3tUXHeFR9wzpW&#10;OYmwjB7qGJx2+MFnISyjee1U5tAKtBkQbrNq7VcGThzTNey6r/Zrh4V1dKeyJCKrb1hJHZax8L1q&#10;HavnqpyzFKHp1Z9RnDmvvff+Qs5ZkSZlplHUyUuP+0V78gjMAAAAAAAAAAAAAAAAAAAAAAAAAHDC&#10;QrohVaVqTZXYrQcvS19XeurDH+b16dqnvrn2u5Np8buXz95+Ocf0q7L/nqSfkfIVS/sK7dhRpMjh&#10;slIs5Jh9RTMAADiSlKIMzZCkCCs7rGIa62e3p9Orf1ls3Xk2b3/yipXXIpI1K5m3bUecRtrFER2x&#10;AL/d3BqeFdENylhWhL9yAosmdForv2ycw+bQDqVYtP6nMP92OEN3zU8tcGIsH7x2an0DG44+h+Zu&#10;rwaO3qEZq9b+NObfHb9XWEfHovZ9WbP/ZInqn2XhGU1ohi0X+5o895rizHnt/vBNeXdbMVkre6z2&#10;+7wjMAMAAAAAAAAAAAAAAAAAAAAAAADAKekUdF2zJOVPX/xi+fsXlHRd3nr9qfcnZ3bfX7+8/Tvn&#10;X/v06kT7X89K31CR34ikC87KodjKKeWkHHZIypLS413oCADAEyCl8tM0Z4dSlHXZ2UkpNDn/zK1Y&#10;P3vfD++8nPe3nlEKRYRdFtCHyuAMPdbBGYsSLvoWzK/YrdcBuxp6QbH9oNCARfsetf0Qdfv2Oi4L&#10;D1gW6LGo/QleNQuXbERowqNyYK7d9058Aq2wjPr27hmWIS0JKPH4uQ89XctCaY563sfPf/ENE9Ua&#10;d0Mz0sVntPGT39DeO99Xcf9jxWTSvP84P25Pw+f76AEAAAAAAAAAAAAAAAAAAAAAAAA8Hq5buiHp&#10;pqS3ZnVPl7590xtXHurM0w90Zm/nSy72vynlX5TSz0TWeoT2LO1akUNOzVc3jy+9tKTIdkSEqzSO&#10;wVy1jXqjbzXhwZ7KSkTXX0Q9dD6h6gusQ6HIllOMrCurKvLcKs8b2kW7XXKOHMnJeXA/7XaWIxT2&#10;iGrBsO1wSGnU9VItrF2ucjRrPUbV1s1FM+Las6r5OJIisux0xGtvVh47fD6zuTiyY9y1ZytHOJU1&#10;rU2p7vC5tNqVt+Twc1W1br4kvu5nxNrIYUX5HfXlxpjzlNUsyxGeETmyk1OUJ0mjn1dNHXdU8Qkj&#10;K3ibtnZ9CY28p6Jej5GfB1ZTSh0KF+XDZtRcbGsSR3tOtNod172Qot+9mbPb66mIyIpw3vzkmbx1&#10;51Urr0ckV4daXQHS6PU6Dd2Qh55XSXf3wUX7mg89aG/3Krzvhkt0j+GwNkcJB1i0VqvGXzZuu610&#10;tDktmuOSY22mWa31kxSW0c5WWHTtnNrcXU1kYGBGd+2lTvDHYV0suWf6Hveyc99Y1E8nnKT+eZRr&#10;p/mDvHqgt19buH8rDMPOijSV8r72fvy29m//SEqEZkiP960LAAAAAAAAAAAAAAAAAAAAAAAA4HPn&#10;wLcth64rLvzhnby+8460saM7F9+dvJ5e+ZkU6euyv+kcVxXeCGlLiqKs042kcUXSBGYsnwqBGR0E&#10;ZqxGYMYKBGYsnxGBGYs9wsAMqQrNkOaDM9Ike397LT+8/XLe23xOEYoIV8kZ9ZWg+IxUcnezKrzg&#10;tT6ddIvw67t2cFiGFvx+WLv272MtCryQ5vtclSzSDdsYeYeunFtnzG5QyYHQg2MY+iQdOWjlyBNo&#10;P3Vitt0zMENL1l5Sv8kvuW96Nh117hetuTRu/vUfDu3AjPr1VYEZ5U5ltMbsr++kiKS9j/5K+x/8&#10;Zdk+0uc6NGP6qCcAAAAAAAAAAAAAAAAAAAAAAAAAADOdastrsm7ID3RFunEl9I//VTpz69Xi1oOn&#10;v3d+bfq9p1/d+ef76e7PS/FLVvyy5OeyNQ1pO8J7bpc3Z4fSoPI8AAAgKaXyYzNnR0qhXMjOxSRN&#10;N4q49PI7sX3vbrF15xV7/2xEkqqwDB1vHMIjdeSwjG5/7RCAUR0cwySG6o6zbNx2QMeq9qv6OEYr&#10;AxOegKszFq2lnpywD7XWe+69U5h/99x331s2gUVrvvDaOcSisIxDQzI6Y0YTOVflSLnQ9MUvK22c&#10;1+6735P39xRpKjk34RqfJwRmAAAAAAAAAAAAAAAAAAAAAAAAAHhMhXSj3rb0xvet779RbEvafuun&#10;456kvd98f3eSzv9RStt/9PT6h//j7uTM1531rZj4qy7iJcm7kvZs7UdEyIqy8MxuVch9vqrKAAAY&#10;KaVQzmWVeUrhnHNImqSzT30a6xfu54c3X8p7D16UIiLCsuwyvcpVcfwT+Znboy5+fN99F6UdjHHa&#10;YRndMY46/imGfLgaZ2m4weN+RVbzrgMaFgU/nLiIciEjyn97sg7O9zTDSprInvZr7fFXNV4W+lK/&#10;3XPufYMxFpkL24ioFrQ8Fy72lJ5+UevrZ7T3zpvKW/cUk7Vy2lW4xucFgRkAAAAAAAAAAAAAAAAA&#10;AAAAAAAAngAhvVVvu/m/2w9flq4p6bq8+5vnHkzS7o1IvnF2/dMX1yb+23L+FVlfiaSn5dhReDfJ&#10;uazdPVByCgAADpFSKFtlcEaEku2ci0maJMell38cO/fu5Ye3XrWLc4qkUNShGbMK8CdINxfCC147&#10;tUkschoTWHWwfcc/7bCPqv86Z0AqQxJOM7DhyNrz7Di1uddBGSO017kb8nEa8++Of5Rz327fu007&#10;8KL6xwPid7qPylDIVeZfOMrQjHOXtfGVv6Pdd95UcfemYjJVRHyuQjMIzAAAAAAAAAAAAAAAAAAA&#10;AAAAAADwhGkVf12zdENZ16SPH77WhGdc/PbND6fT3X+9cXnrX188f/dLLva/GWZN6aAAACAASURB&#10;VPIvSXrdinOK2A/l7VZwhpUVSo/okAAAeMKkFMrZyuW2c3ZIxSRtXLoXa+fezg9vveDd+y9ZERFh&#10;WbIcMSs5fyKqubv5Dt33Tlw3XOK0Aie649eOa/yTmHtnbitzRh73sAypCkZo3zWzSTtOYfp1WEb9&#10;s73dp3kc/L0JrDiB6c6NpeM4990dy9/7zL8bljHWXNhG9egM19sh50IxXdP6l35Be++/rf2Pfiil&#10;yecqNIPADAAAAAAAAAAAAAAAAAAAAAAAAABPruutIrDrVXjGG9L933s+dF2h6/Lm37v519Mrt//6&#10;zvr3/8VP+9U39lN8O8l/2zm+qCQ7ay/Juy4rykJZSp/92jIAAI4sIhQh5eyoQzOci0lKyXHxpffz&#10;zoV7efP2VRd75yMlhcK26wCNo1WSn4JuQEb92nFmVRxavL8oqaP93kladbBDFiBaP5cdy3FY0Lc1&#10;C2moAxvm5vS4slq3yHxQQpxKWoZmARkjNMvsg8EZJx1W0j7nC899rz5ma2+pCi/pv/7dR1s7PMM9&#10;boKVj8fWfRQRcs5ShNZe+Rml9XPae+9tOWdFSp+L0IzP9tEBAAAAAAAAAAAAAAAAAAAAAAAA+Byy&#10;dE3SzerXtxS6rjj3//5lXpvs61xKOn/hk0su8s+mHN916GdlPxdyIaVtKzuUqq9ydijCcrfU75AZ&#10;RDjsiHqj71dxH+yp/Brvpr5u2DzK6r7Zl1Nny2lscXJVcefWd1YP7aLdLjlHjuTkPLifdrv6e9c9&#10;ohqwLNt2VBEpg8s3q4W1y1We1UKOUbV1c9EMPdeSrGo+jqSILDsd8dqbfbf88PnM5uLIjnHXnq0c&#10;4VTWuTbfbT98Lq12zX09sJ+q9ayGtupnxNrMKm7rjTHnKatZliM8I3JkJ6coT5JGP6+a2uSIqCMR&#10;xvTTtLXrS2jkPdU8u0dmG9Ql1+Xz00X5sBk1F9uaxNGeE612x3UvpBh/b9afJ259KLgqrK+DMyQp&#10;0qRwsT/Jm7deyLv3X5QiRZRl63VwRvXx8tjWPLczI44cltEq4m8/PZb21R0wFrw29iAGzvvA+GPG&#10;PM6kkUPGdWuNu6EJp5U3cRTVHwWzTwnPPjH6zr8dujA4n8btJ03Mh2fU29195gdfHlgx4vprtz/0&#10;HHbGlsad+/oc1Ndt37CMdjBGVP90wzLq7e6+i/rphmw0bV21ifJjRpJisqZ890Pt/uh78t6uIk1l&#10;5/K9x/cxeyTTRz0BAAAAAAAAAAAAAAAAAAAAAAAAADheId2oty1dk3VD3tSXpRuKu9cVl/78o3vT&#10;m3u/v37p4e9fWL/5XKTpL0np70l6I3I6p1CWtF0Ww2sWmjEiPAMAgM+Duhg7Z0dK4SzJuZikSXJc&#10;fOn92L5wN299/IqLnUtKE9VhGTqdGIVRvOT1sRPtFvGPjNwZHpZxFIvG6j1+tWO0tge1H6+5qBaF&#10;ZTyWV9u8dm7W3FQHhmV0Axp6hWYsCsBYOdlu0EM1zwXX99iwkuiEZqyycMwB575Zp/ry9XxgxaFz&#10;XTJA95wsa7PsPB1oW99OreQiF7tKl1/UxpfPafdHbyo/+FQxWSt7rfb7rPnsHREAAAAAAAAAAAAA&#10;AAAAAAAAAAAALGTpmqSbkt5S6LpC1+VL3/7QZ55+qPUrD7W29+AL0730HU30S856XfIkKXYt7UqS&#10;QklZZeVcVCV7CwI0HOGwI+qNQVWHcz2VFYtNfd3QstpQ+wuus+U06OvF56ZiRcSsJG/4MbXbJefI&#10;kZycB/fTbmc5QmGPqAAM2w6HlEYVa1cLa5erPKtFHSPqLzKvL5oRJdRWNR9HUkSWnY547c2+O374&#10;fGZzcWTHuGvPVo5wKmtcm++xHz6XVrsm/GZgP1Xrpo617mdMuXvzNfX1xpjzVD6MjvqMyJGdnKI8&#10;SRr9vGpqkaOKQRhZldu0tetLaOQ91QQcjQxjqEvty+eni/JhM2outjWJoz0nWu2O615IMf7erD9P&#10;WnXac31UQRhKKZxzdV2mSVaRlbduveCdey9bThHJ1f6hCDcr/hioy9LrC+hYMhaqTuvC/aaI/7A2&#10;7Su5ntTQcYceSLvNmPHdulKl1lV7wqe3fip7Fq5wIDDjZGdwNK08hOYTojoHfQMvPPew6X54DZlL&#10;db7a57FWv9Y5p+2QkuMKK+n2ueo8Npdo69N5LmijZ1jGovUasobNH9+dkItFISaLzlO3/aHtWmEY&#10;dlakqbS/q913v6fizoeK6dqB/T4rPltHAwAAAAAAAAAAAAAAAAAAAAAAAACHagVnSE14xvk/vJ3X&#10;J1taX9/U2csfnNnYPvezuSi+oxS/aPv5KKsWt6UoqiSBaIIzOkXqBGYsmw2BGcsnQ2DGsmkQmLEM&#10;gRmrOyIwY3E3pxOYUTsQnBGhiFR49+G54uGtqy52L0ZK1a6OiAGpACeomxXhBa+N7lg9AzOWBVaM&#10;GXxMYEa7nYaOXyc8tMIUmgCNAeOP0R76mAIbTlMTiuCQw0qOZnto2MGowIx20EkdltF+vbvPgsCM&#10;cv7za98Ye/2q/32zKKxj6NiLAi/6rOGqwItl+616f1FQRrdd095Vu+Yv9YlC1t57f669W+9IMWm9&#10;9xjfBANNH/UEAAAAAAAAAAAAAAAAAAAAAAAAAOB0hXSj3rZ0TdYN+aGe1cMbZXjG03fObk8/2fsP&#10;Uxf/4emNj6/sR/rlYuJvphw/Z/lCKAqFtqpqs1loxoLwDAAAPq/q4uycHXVohl1MtH5+a2165gf7&#10;mx8/l3c+fUVSikiuCr4jFFYdV/Io5q35jInue0fu+DCrwjJOI/ChO8bg8ePgAp7S3FcN8biHZUhl&#10;UIbUylVqBSb0yrtYEtjQfwILBmkHZKwcexZUceC9ZQEXveakXveNq30XzWHI+GMzew4EWCzp87Dz&#10;sShsY1Wbpt/qmmkCMZylCK29+lXFxnntvfe27KyIVIUZjY/0e5wQmAEAAAAAAAAAAAAAAAAAAAAA&#10;AADgc2xxeMYn116Trijpurz3j35858zz9/6N8v6/Wd+699o0pt+x9Ms5/OWwUlLsWtpVRFiKcPhx&#10;L8YEAOC0RFWRnbNDKZwk5VwkR2hy4bkP0/T8g2Lr1ivOO5ciJgqFbUdEeHTl+hEsKks/zawKSasD&#10;Ao5rAssOZtXBDlmAOp0iWgdzCmEZ9c9QGZLgKkDhNMY/stY5D5cXfrmMZQjCYfNfFNgwKCyj6agK&#10;yGiHZNSv1dsL1EEV9c/29kmHlSwK6xg6fvdxMzRspPuoWhaesazfZY+77uvd81tvh0KuL3bPAovk&#10;QtPnf0Kxfk67774p7+0q0lRyrk7r435jrEZgBgAAAAAAAAAAAAAAAAAAAAAAAABImgvPuGbphrKu&#10;Sbc3X5W+qHT+D27njcnTP1pbf/g/nX3qw3+5vrX+NSt9xyn+VmS/aCmHtKVQ1uz74AEAgKri7ezI&#10;klIKOztsT7V2fnM6OfNXefv2c3nn3ksOTyKSJclyVAEailOq6m5nRbizfSoTaA9U/zVxnJM4rJ/u&#10;64PHPbWVOmDVVB2P/x9mDisczc/2dp/J9w1mWD6BVijGXEf9Vs5LdusblrEsCGL5/q1bpRPWMWb8&#10;RQEXfdewG1bS3u6b+7Ooff3OYfPpBmeEyrCMOjTDxb4mT72gjfUz2n3nT5U37ysma2Vv1X5PKgIz&#10;AAAAAAAAAAAAAAAAAAAAAAAAAKDreqto7LolKT/ceVYPbyh0XfH0x2e3p5/s/dHU+Y8uTz59ppjG&#10;Lyv89+X8RiguWt6TYqcq2QvLjuZrup/gijQAAI6gLsrO2REKKcmRi0lEaHL+xQ9j7fz9Yuv2qy52&#10;LipNFFGGZegUMyuWlcY/8g/voxx9N3RjzFi9xj/1eJEDo9fDO6pZtIIUHv1JXMFVGEIdljG6m37h&#10;DAcbVn+iLvpTtcefr020Q7320Vn7nvOuwyD6BE20z2k3JGNu/MOHXxqU0Xctl+03+nws6bd3AEq9&#10;LnVohiwXe0pnL2vj9W9o9503Vdy7WYZmRDzRoRlP5qwBAAAAAAAAAAAAAAAAAAAAAAAA4NRZulZt&#10;lj+TrsuX/+5Nb1x5qI1nHmhtb/MrkyJ/14pvyP6JZEkRuyHt2Y5Z1Vvf8Ixqn6aGcNl3dy8Tan9Z&#10;dbacxlbtVZV0bpXVDe2i3S45R47k5Dy4n3Y7yxEKe0SVX9h2OKQ0qrq3Wli7XOVZbeUYVVuHIxzV&#10;vAYqi21tOZIisuw0OqClvPZm5bPD5zObiyM7xl17tnKEU1n32tw4w+fSalfm1ww/V90vva/7GbE2&#10;TUX0rDR6xHnKapblCM+IHNnJKcqTpJFzaerTw1FFHIysvG3a2vUlNPKeino9Rlbv16X25fPThaqE&#10;hxFsaxJHe0602h3XvZBi/L1Zf5649aEwtA9ZcrKjiAi7XOxIWbKKB7deKPbvvSQ5RSSXF1j1fJQ0&#10;+lwcPiVJs4vmRDIWWiECSwv664HbARdHmUjfA+vmXQwef1EH9esnm1hxILCheuE048ra4QhDgxKq&#10;PwKaT4VUbZc3fBV4sKLPduBEVP+0X+s9n3qxVi1cO1zD9V9i8yEVc0EZPZdh5fp1wje69069fopy&#10;u55Tn/G7a1c2ORjecdgadte+tqjNonOz7NwtCs1YNKdF40f117dUXUfOijSRctbuj9/S/u13FZNp&#10;2f4JDc2YPuoJAAAAAAAAAAAAAAAAAAAAAAAAAMCTIaQb1eY1SzeU9YZ09/efD11XnP/Dj/P6dOsH&#10;G5OHP7iy/sE/29fZvyXlX7P0VSmeU3hX0k5IuYxpiBRz5ZwAAHweNR+FtnOKFJpceOHD2Ltwt9i8&#10;ddXevahITQhPRAxPI+g5i3Y+xKL3TtyygXoP3u6gtb3swBY1XTSH0WEZp7Nyc+euHi5aM3hEYRl9&#10;L9NuWMZci55zHzLewQm0Y3g6YRk900aWhmX0Gb5PEEir/wN9N3MsYyKqKDU1F8EhumN3AyvGzv+o&#10;j6ijPuaa8I8q1agMxEhyzooIrb/2NcXGOe198BeSUisS78n6zxICMwAAAAAAAAAAAAAAAAAAAAAA&#10;AABgqOutYtRrsm7ID/WMHt5Q6Lpi+/uXH0xu7v7e+uXt37u48fErEfqWpV8J6ytZsa6InSTvuqzo&#10;qzojPAMA8HlUxxpYKcI5O6RiktbPb08mZ/5yf/v2c8XO3ZcdkSLCsuSqJL5KSjiWz812vEO3RP5U&#10;wzIW5U30yp3ozv6IgRWDxz+9gIxVIz+Kc9cNVxgaXtH8Kdj6vQ7PcI/kie5YfYMeZg2WzLNHWMbK&#10;oJl+eRWrp1aHPqw6nAPBHuWshoy/6HwNCctY1r7vNVDvOzSs47D27dAMSU0ghm3JhdZe/IrS2hnt&#10;/vgtudhXpEn5XqvN447ADAAAAAAAAAAAAAAAAAAAAAAAAAAYLaQb9XYVnvFb8qdvvRi6rtB1efNb&#10;H7136fKnv/X65gf/249f3PhayvFdhb8h+0VF7EmxG3JhKZW92GXh4ZNSpgYAwFGVn3jZjhRlaXzO&#10;RdIkNDn/4ocxPfew2Lr1qr13PmKiUNh2RIRdpWccZfSFxf46vQgI65BcgkFhGdF5rafwLOGgvT0o&#10;rKM94WXF/se7oo/63EnDAzLmVAdQB2S0e1gWltEea1Vgw7B5VIETdfhET806V5eMo3X59DwB7fkv&#10;C3xYnsrRCfVonfg+468KG+kTWtFd82M5FwvmNcai9nVYRv3TxZ4mz17V+tqGdn/0pry7rUiTcgZ+&#10;Mv5rhMAMAAAAAAAAAAAAAAAAAAAAAAAAADgWdXjGLDhDb0h3//0Lcff6C7H/+2f20929Py7W8h+f&#10;n9x+frKe/rasfyD5py1dlmJT9n6KsOX0iA8GAIBTFwrlMjdKKcI5O6T9adq4+DDWzvyg2Lz9Qt67&#10;/6IUdViG6tL8qrh7VHV3O1zBegSBC90BuxM6dBJHnGUTOlCHA7RTBw5trH4TPZkVfdTnblXgQq/2&#10;VVBG097RCsqYT4lYFMawKrCh1zy6gRNNR/1Wb9kIfcMyjhYM4VnAR7eLEWEd3dcPH30+2GNp2EcP&#10;dfv2K30NHT+kWRiGLe/vanLpOZ358t/Rzjt/pvzgE8VkTRFPRmgGgRkAAAAAAAAAAAAAAAAAAAAA&#10;AAAAcKzq4AypCc+4IX+gL0g3FLquuPS9yzfPPHz4b89eefBvz+08+Nl9p2+H9C0pXrKUJG1KLpr6&#10;t6brsOzHu2oNAIAjqD/2sh0pyuSAnIuUYuI4/9L7effCvWLr9qv23vmIpCosI6oC/8E5CasanNYH&#10;bhn5sWDAQUfTTdvo26wdOhB1NX31Wp/xuzt04yraERbHb2lgw4mMdrghYRlyFdhQhWbMxSW4Dis5&#10;JADDVeiG5s/XoLCMRaEZy4I05oeu5lpew/V13FzPhw2/IHBivDgQnnFYaMWysJMxgRer+j185rNj&#10;HzNud/9D+4iYC80IhVzsKTbOa+P1r2vvnT/T/qcfVqEZ8diHZjy+MwMAAAAAAAAAAAAAAAAAAAAA&#10;AACAzxRL1yTdlPRWGZxx8d7tvP72ltbTpi7F7YvF2ek3k/J3lOPnLZ9N0q5De3LYoTRXENYrOCPa&#10;dZaRLafR1X9ltZxbpXNDu2i3S86RIzk5D+6n3c5yhMIeUclXllg7VC7tiCJrKxRlaWa7vnKMqq3D&#10;EY5qXgOVhbe2HEkRWXYacZ6qzlwmtNTlp8PnM5uLIzvGXXu2coRTWXu77Hvke8yl1a4srB9+rrq1&#10;rHU/I9amqY6elUmPOE9ZzbI019/QuYRyZCenKE+SRs6lqtmWwhFR3lvj+mna2vUlNPKeagKGRt3f&#10;VZOyXShclA+bUXOxrUkc7TnRandc90KK8fdm/Xni1ofC0D5kycmOovxwcZUbML9LWXWfIpyr6zti&#10;Utj7k+LhzZfy3oMXFKHqqlNz+ZWff4fOqR3lUP8ccbEMUwUJ1KECcwEDo67Y7lF0X1+w24Fdq0l1&#10;AzMGHVS9/6JwjJNZ3Saw4UR6HzKPWeBDfc32CT6oPvibT4LU2q5DMOr+6u25fqvzVN6A0dyM9eXf&#10;Dn9YGQTRhKUsCc84MPHmr69m7HZgRjXh3mtXH187NGLhGrp938zmIKncro7f6h/w0B6ju97t97tr&#10;2N6/e+7b7Q8bd1FffYM+2nMaG/Lhav1mf90nSdbee3+uvZvvSGny2IdmTB/1BAAAAAAAAAAAAAAA&#10;AAAAAAAAAADg8yGkG1IVnGHdkO9fe1b6hpKuyzu/ce7+uafv/XZy8dtnt+7/lJX+vkPfkuMVS5Ow&#10;tiQXaqdDzArCAQD4zKmLv+uwjDI4o5ikSI4LL/+42L13N2/dvmrvn41Is8yEkKvslZWfkd2wjLaT&#10;Cl+YCxXoDtadUK8JtHeuG3QHWDaZVjjCXGBC3/G7O7VXcuBcBlp23hbN6qSMCSiYa9sKyJjLL4nF&#10;IQ4HdAMuqgNfNadu2MbCsIyegSnNOWjFP/XVDaoYHvjQ2q89f1XhDz1DJ2a99R+/G6ax6L2jGNJH&#10;d+2GXpNNyEiTfpQVEVq7+lXF+lntvf8XTZDG4xqaQWAGAAAAAAAAAAAAAAAAAAAAAAAAAJyqOjhD&#10;0jVLN5R1TbqzdVV3fkLp4h/czg/f3Xp77amHb5/5yQ//5zPbZ365yP6uHL9g6UIo9kParqrhovpf&#10;9fXahGcAAD576kLwbEcZmuGQislk/dL9ND37drF58+W89+D5iKSIsMvC+TJPoSz+X/j5uCy34iQD&#10;Fw6EZSzSewLHPVMP7HbZap38nyOrwk5OMyyj/jk0KKEbLtEOz+jV1YFQi9aKVO91AxR6hSn0DMs4&#10;qBqjx/SPEjQy31En7EOL0miWj98+d8sCJ/qs4ZjAimX9HjmEZUTbqNZvFpphqSg0feHLirUz2n33&#10;+3JRKNLjGZpBYAYAAAAAAAAAAAAAAAAAAAAAAAAAPCrXWwVn1y1J+f7Os9JbZbXblWfPbe89d/fG&#10;dF83zu48/GJ2/Kqkb9n6YkhZ8m5E7FmaSJKiVSVIeAYA4DOkLgRvh2bYxSSliePCK+8W2588yDt3&#10;XrGLjYhkSbYdUX42Hkh1cNPvKQcuLBtw0esrdeM9RkR91EEDc6EDfbvojtWNsDjZP0M8N8YsKuDk&#10;Ry7V4Qaj1LkkVUBGe76OPqEW6pw7ta4dy1GvxZL51e0Wnfvex1CFK6gV9lDnVRwy/W5IxPC1XDJI&#10;zwtg1XjdtV+236JwiiGBFe2AjPacjiVIZIz6mmmFZrjY1eTKK9qYbmjnnT+T97YVaSo7N/s/DgjM&#10;AAAAAAAAAAAAAAAAAAAAAAAAAIDHwfVZ0Wf9f3fuvSb9otLFP/w4r0+2frg+2fwfLunWv/SZ+AUp&#10;/cOQvmb7KUfaDOV9OxyhJCscUdZcAgDwGRIK5SoUqg7OkIrJ5OzTn6aN8w/yg49eLfa3rihCEWHZ&#10;qmIz5qrRu/kUpxW0cKjekzjqbBcdcZ140Lftoj5OYyXLMeq4AZ9y3EB7pG7gQ5/whzoooxYOuVn3&#10;MUdQxWNEKCx56VWug2Ebc930HLsbrlJF0kSP6btztsadsWrQbthHj0tv2blbfgWtTrKZP9/9j6U9&#10;h+5rfdq253qcV34dllEGYoRc7CldelYbX/mGdn/4p8oPP1VM1stRq3CNR43ADAAAAAAAAAAAAAAA&#10;AAAAAAAAAAB4rLQKz65ZkvL97WekGwpdV2x+79L96Ud7/27t8ta/O7/x8ZeT0ncl/4qklyQlSZuS&#10;ipCSYuxXnwMA8Piqi8OzHXVohnMxibSepxdffSe2P71bbH/8ip3XI5LLkvoqTqAK0Cj7OVgKf3rB&#10;GdVIIamd5jFoAvXOq4v6l7ZzJ3Qgouf4y0IFTqt4fvF4fUc/qbCBnoOXQQRVaEZ75HAcfhBNVsmC&#10;wIvOmiy8Kg6cuva5X9Tnojn4YOc9L8FFa73ofCwPHVlynR3xFC67DhY/Iw7ue5rXUHeNjjsupg7N&#10;KLNVUhmasXFBG69/XbvvvKni7keKyVqz36MOzXj0kR0AAAAAAAAAAAAAAAAAAAAAAAAAgENYuibp&#10;pqS3yuAMXZcvfesjn7tyV5fj1sXi7PSbYX83pJ8P6azsHSt2q68tT7PKOmtUZVtVEedWedzQLtrt&#10;knPkSE7Og/tpt6sLoD3imMK2wyGlUZW+VXFiWTba/nLyMaq2Dkc4qnkNVBbh2uUJjyw7jThPVWeW&#10;ImYltMPnM5uLIzucxlRy2soRTlK0y3mHz6XVzg5FDD9X3drqup8Ra9NUSs9Kpkecp6xmWZrrb+hc&#10;Qjmyk1OUJ0kj5yJVCxGOiPLeGtdP09auL6GR91TU6zGykt8q11ehULgoHzaj5mJbkzjac6LV7rju&#10;hRTj781sOZVnqPlQGNqHLDnZUZQfLq4yBAb1kSQXtkIRkcLOkqSI6b73N8/sb916xftbTyml8plk&#10;R5ShEC6LwcuT3GQQ6JSKr5v4jvKA6+3+t193xu2y/nq7czTu7OZqoxuYsajtyjm0x5QOtmsPfHwr&#10;PAsNmA8QOOxyPmrYQHesbrhD/fvCPj176tc/U2u7vAGWB0o0/bpaz+rcla9Vo9cP42Vt1T7Xmp37&#10;erunhf0ObLssGGNpv3P3TczdN3VwQ93fqjktGn/V/LvHWu/fvg5OPXjllLj9kE9Jylm7P35L+7ff&#10;VUymc/s8KtNHNjIAAAAAAAAAAAAAAAAAAAAAAAAAoKeQbkhVcIb1W7LekO79+xfi3vUXYvejs/fP&#10;Pbz320nFb5/duv9TjumvKvRtWy+GlB3aDjmX1WyRelUHAgDwBEiSnELOWWVmhmXvT9P0zO76xVf/&#10;Zn/r42eLnbsvW3kSkSxVYUsR7pbqn8aHYit1pxwx1GTDRO88iWVhGYtHrMdpcmDcCktox6/0Gr+7&#10;06qwjJNwcJJDAgu6+x4lLGNRv4eOvyAsQ9LSsIzOBDQXmzMXdNLrADqnblxYxljL1rr92uo1XDLH&#10;nvFBfcbvo7v/ZzUso9aEZuTyPyXWX/uaYm1Dex/+lRSpFaX3aNaAwAwAAAAAAAAAAAAAAAAAAAAA&#10;AAAAeGLUwRlSE55xQ75z7aruSOniH9zOD9/denvt0ubbZ1784J+tb5z5pp1+PTm/4Uhnwnnb0l71&#10;FdxRFkkG4RkAgCdeRJJzrjbDOecUkibnnrsVa+fvF5s3r7rYuRhpooiw7FCEBmdVHHWec+EV5c8q&#10;xaPnBJbt2A3O6CRgHJblMCqso/v6aRgSFjLvqMEGy0IyeoVlWE1QRtm21Y/jiMvXM7AktDhg4xTD&#10;Mhadg97nZW7+rbCQKvRj1bnojt89d2NCMz7rQRmSyhAMexaaYSuctf7yTyutn9HOu39ehRWlRxaa&#10;QWAGAAAAAAAAAAAAAAAAAAAAAAAAADyRWuEZ1yxJ+f7Os9JbZeXe079x9tPp/t6/vfV/vf5///Q/&#10;/oOfzdI/dMQvh/28rF2FdiRlWUmSssuv505l15/t6j8AwGdSpJAccs4RKezsUC4mk+nZnbh49a+K&#10;rVvP5517LykiqtCMqiJcjtn2iasLy6MOy4gmvuqwllocGLHsZ0vzUrURMRc2MC6sY9G4J2n8GIeF&#10;I/QNP+gGLnT7XtquCsuof7a3HUMCI3Tw3PVpe+DUdQInTvjSXxU20oflWbBI+7CruUe1z6rxl71/&#10;lD97Pw+hGc36tp9bxb6mz/6ENN3Q7o/elPf3FGkqO596aAaBGQAAAAAAAAAAAAAAAAAAAAAAAADw&#10;pLteF6Y131GvT7Zek64pnfvobv7g/S+9ef6Ze28+tfHpi4Xyt3PkXw3Hlx1ai9Cm5CIpoq4BzZbT&#10;Z776DwDwWRWR5JxDkiKFc84pIml67qUPiun5B3nr9qv23jlHcki2HRHheuOk5tUU19cjlFkd5a+9&#10;Rl2205KQjKX7dbtd1nZRQMaieZxmWEY3LKSfZYENy94/OPriYIS+fy6FZ/u1W/QOy1i6xAPa1mEb&#10;c+8dX1jGYWEk3bCRIaEZoVmwyPy5i2aMPvMaO357HovG/yybW6P6GrLlWWK/TQAAIABJREFUYlfT&#10;p15WTDe0+8M/Vd55qJisycpVJs/prE06lVEAAAAAAAAAAAAAAAAAAAAAAAAAAKcgZv9ekyTlzfOX&#10;dfffvxDv/+JX0vv6woe39cr/8oM3vvlP0sT/VIrfkVxI6aLtDYWzpJyqIsBseWUFIgAAj6mIVAVn&#10;OCKF7Sx7fzrZuPhg7dLVH6Tp+ZtyjjosowwOGJjCMMDBAv3ZUMMG7AZGLAq0WNWu074qfl9sLtqh&#10;87Pb10kberwHLQpH6AZnrGq3qH2ftvUuDiscCkez3XPi84EX9TlbGnTS0R2m3f4YQw2WBU8se71v&#10;WMWBNa4uuXb4zJict6FhGV1xpNZPhrlrP0IRIbveTnKxq8mFK9r48jeULjwlF3sKpWa/0/BZPwcA&#10;AAAAAAAAAAAAAAAAAAAAAAAA8DnnMjzjpqS3FLquOLd5N599eE8X7n+icw8efKGYpl+X/O1QfMFW&#10;VmhHciFHKmsB3VR5WqkplRs6k3a75Bw5kpPz4H7a7SxHKOwRX2Mdth0OKS2qwj1UVURYlli3a2nH&#10;qNo6HOGo5jVQWettlycusuw0uhK2rKSdlVIPn89sLo7scBpVzWrlCCepNZfh/cy1s0MRw8/V7Evs&#10;q5L6qp8RazOrlG7Kp0ecp6xmWZrrb+hcQjmyk1OUJ0kj51I9JaQoowc86p6U6vsyolxfl7f4qI6i&#10;Xo9R93fVpGwXChflw2bUXGxrEkd7TrTaHde9kGL8vZktp/IMNfXTQ/uQJSc7iojqRnAM7SdJUdie&#10;RNQfB4uuGTsrUlhSE6Ahp1zsfPJUsX3nVbtYj0jl+02AhsZV4R+ifojMXwyHXaLLQirar7f3rd9b&#10;0G8TtNAOXVg0RrttN2yjvV93/EVz7/Y59JY8GPbRLuQv91geftANvOiGZAwJbpg/dwfDMw7MqRWO&#10;4bBSKzBDOvwSq3sKl/06pGgHXjRhHNUnQv0w7s7Jrm6wVuCGNDowY8j6t9/vrv2qNWz3uWjtu2Mu&#10;a7ts/CG396K5HDVw40lyYP3qD5KI6vk6lfd3tPPOn6q4e1MxWSvbVR8SJymdaO8AAAAAAAAAAAAA&#10;AAAAAAAAAAAAgEcspBshvSXpmqwbypvnLuvj566mOx++rJvbV995sPn0fx/b+b/Ijv9WSX8sSbYu&#10;OSLZLqTITV8AADxhIpKcHXVYhrPDLiaTM09/unbx1bfT5Owd5yKsWeSLu5X9R9ANFSi7no+cOOQI&#10;1A2MmH/v8BmUP+qQhXbgQp/Qi+57y+ZymOMIyxhuUbhB36CDxeduPixi1TiS5kIz2mEZfY6n3LU6&#10;/miFXfSNs5qb4vGEZQyx7Baq13KVVbfgkJCTZX33tSiI4/MQlrHq2leV1VIGYiQ5F4rpujZ+4hc1&#10;ffY1udiXpCZR6SRNT7R3AAAAAAAAAAAAAAAAAAAAAAAAAMBjIqQb1eY1S1K+v/us9NsKXVdcfvOp&#10;+xubD3/nzDMPf+fc1oOvZcWvyf6WIz2bnfdTaKsqe0tlb2X1m0+j2hIAgCOKSJIk51yHZsi5mMRk&#10;o1i7+OoPi62PHxQ7n75s5WlEqmrFq5iDMqDgmD/vPDACorv3kNatwIX617qP5rAOK2pvB2QMCbHo&#10;7j/UsrCOfhYFZQwJO1i236I+DoQzdA57LubEcejSzVa3u36z0IxYsRTtrI2Dy3g6YRnL1nvZOVgU&#10;SNInrGSZdptu+6HXwJjAlSdVr3MXZWBGGZoRcs6KSNp47ecUa+va++CvFJNpE5px7I/Qymf7TAAA&#10;AAAAAAAAAAAAAAAAAAAAAAAAVrB0TdJNSW+VwRkX736c19/e1Pp0U+c3bj4Xmv5aRHxHip+0nZO8&#10;64h9yaldotYnOKMul5Ok5Bw5kpPz4Dq3djvLEQp7RBVe2HY4pDTqq+urgkFbirm6wjGqtg5HOKp5&#10;DWRV83EkRWTZaXRFbFmJO+A77A+YzcWRHU5jqktt5QgnqTWX4f3MtbNDEcPPVV21XNeO1v2MWJu6&#10;Bn+2MeY8ZTXL0lx/Q+cSypGdnKI8SRo5F6laiHBElPfWuH6atnZ9CY28p6Jej1H3d9WkbBcKF+XD&#10;ZtRcbGsSR3tOtNod172QYvy9mS2n8gw1tdBD+5AlJzuKiOpGcAztJ0lR2J5E1B8Hfa8ZO6sKzghJ&#10;ijQpvLd9Zn/zw9dy3r2gSFU9eHlVq74aBh/mfOH5fLF/+dvqS7QbTnFYYEX7vfb7i9qvGqs7Rre9&#10;Vsy522e972HHuqqPuk3Zz/wKemVhf/u9VYEMy0dfdO4WXw7tvqsP9uZJn1rb5cW+eh2aY6wesOVD&#10;trUMrR3r99qfStG8Xt4W9fbsCTI+amDIGi4KrFjVb3l4szWsf2+P12vtOx/cQ4My0H/t3P0wmEy0&#10;99HfaPe9/68MdjnB0Ix07D0CAAAAAAAAAAAAAAAAAAAAAAAAAJ4QId0I6S1J12TdUL5/+Rl9/Heu&#10;pg/+j5+KOw+/cGvr/Nl/vntu+7/Mzv9Uof/HikLSZSkmc5WMKgMxHt2xAAAwjLMjUhlB4FxM0nRj&#10;Z3rx6l9N1i9/EDm3wjIsVfkDg/pfENhQq6MnDrcq4KJv8fmysI2h4w8Nyxiy3yLdOc7G7xN6cHDN&#10;5wMvDh998b51gECPDlptWi/3DMuIJVPtE43UDcuYCys5YlhGH90gjUVBJQvnvWBdFgXNDJnHkPEx&#10;/tw1oRmSXBRae+FL2vjizylSknNWRJJP4D8VpsfeIwAAAAAAAAAAAAAAAAAAAAAAAADgCRPSjWrz&#10;mqUbyrom3dl8TXe++Fq6+OcfbE9v7/3umYvbv3v57Kc/mXPx6xFxzRHP2c4hbYbdVI/WwRk+6WpM&#10;AABGikiSJOccCikinHNOERFr51/8sJiefVBs3X41e/+sIjkkhx2OcJS5A4d+xi0LbJj9PEw3KKMb&#10;eDH2Y/Yobet5nIZlx9k/9GBRWMmQdova9+qzmp7DCofC0Wx7WRJGyyzwovzZ3o4ep28WqhHV7zFr&#10;f2rnb8G8Rp6PWt+2Rzp3n3PL1mfV2kX1J38TmmHLxb6mV64qpuvaeedNeXdbMZnKznNtjorADAAA&#10;AAAAAAAAAAAAAAAAAAAAAADAzPVW8dr1Mjzj/o2XQtcVui5vfvujvzj3zL2/uHju3r+IYu+7Cv1q&#10;yD+ZFZZiJ+RCUpJmwRkS4RkAgMdTKzhDEUl2ITtPJhuXH8Ta2R/sPfzoFe1tPqMIKaIOzVDUleGH&#10;WF60f3jL5YERQwIv6n3rvobqtj9qWMfQcWvz49eBCMtbz6/7Yft3rQo76T11z2bevBWH9+Gq0dJc&#10;jZ5LXwdkdF876VPXDRsZuvZt7faHnYPufoteRz9jz10dljELzdjV5NILOvOlde388E+Utx8oJmuS&#10;s3o+Qg8f88g9AAAAAAAAAAAAAAAAAAAAAAAAAAA+wyxdk3RT0lclfVVJ1+VnfvM9X3jmrs5veT1P&#10;7n095/jPqj0uhL3piH1Z4aoSuQ7PqIMzknPkSE7Og+vc2u1cfWe6R1TchW2HQ0qjqn+rYkK7/Kr7&#10;WT3mGFVbh5ty7MF9WNV8HEkRWXYaHVRiSxGWIiT7QMnt4WZzcWSH05hKVVs5wqms8a3mMryfuXZ2&#10;KGL4uapaNzW3dT8j1qasmHbMNsacp6xmWZrrb+hcQjmyk1OUJ0kj5yJVCxGOiPLeGtdP09auL6GR&#10;91TU6zGyut9qSstD4aJ82Iyai21N4mjPiVa747oXUoy/N7PlVJ6hpj56aB+y5GRHEVHdCGWWwBBJ&#10;isL2JKL+OBh/zdjODoUjNLFdRMTEIeX97U+uFNt3XrHyNCJZrj5/yutMi6q+V4cGlL/NLs9Vl+ii&#10;wIpVuv1qQPtFc1oUuDF0ifse66L9630Pjt9e4+XBJFG1OBimsKztsnPXJ3ih+jAve60u7FRd3PXc&#10;e6SsVA/U8md7e2HgReu99qdSt31r6Y6su5bd9Vm29mP67m6vardo/77nDquv/UH9tMIw7KxIa8q7&#10;m9r5m/+o/PDTMjRDPpbQjHSk1gAAAAAAAAAAAAAAAAAAAAAAAACAz7iQboT0VpRxGDeUdU3++OEr&#10;eudLb6Sbz1/Z/fThS79/f/vKf50d/1XO/l8deijFBYU3Qi7Czo/6KAAAOExEKsMHnBVRhmZkF5Pp&#10;2WfurF149S9S2rjrXJQpN1HHLkU7yWHW15JC8xhUer4kHWHYUR2h/dCwjuPSHacb3LGaO8c4NDRh&#10;2fu9ggM6y9TeO3z4uV91dhaGZXTbLwjOaL93XFZd38v2656Xw/peNc6ydssQlnG4VfdI33NXq5OU&#10;ykCMJOc9pfWzOvP6NzS5/Lxc7M7tdxScVQAAAAAAAAAAAAAAAAAAAAAAAADAcNfnituSrsuXvvWR&#10;z125q/PT289P19Ov2fo121+SoojQtqQsKdkRSTlyJEtSch5U65YjuW5jOUJhj/h66rrUWUqjKoGr&#10;gkJbirkawzGi/lJ6RziqeQ1kVfNxJEVk2Uljv7bbliIsRUj2iDLb2Vwc2eE0plLVVo5wqup/o5rY&#10;8Lm02tmhiOHnqmrd1JHW/YwpQXZY4ZhtjDlPWc2yNNff0LmEcmQnpyhPkkbOpcwYCCncxAiM66dp&#10;a9eX0Mh7Kur1GFnpbzXl6aFwUT5sRs3FtiZxtOdEq91x3Qspxt+b2XIqz1Bd7zzqmeVkRxFR3QiO&#10;of0kKQrbk4j642D8NVO3LcIqr586NEOSIiZW2MWDW88Xe/detJSivM5UX/fV7RPdwvPFgQ31ZenO&#10;9qKf7UyOPpEL3X773gbdtvV4Q8bvO6fD5tN+f/H47TXtrm+76H9RAEN7e1lAQPvc1Q67XaoPczks&#10;WUr1hd1c4KtCHWZBF/XPertz6Cvb1fu32zf9HFO6wKo1XLX2ffvu9tU38KIbzjFm/M+7Rc+t0X1V&#10;YRjNB0VKci60++Pva//2u4rJWrPfyD8blEbPDgAAAAAAAAAAAAAAAAAAAAAAAADw+XU9yn8l6Yay&#10;/rF879deSB/+nz8Zn+xcvbl95sI/O7Nx7j9PmlyP0B9Lmsi+WFXCZ0fk5BxyGYDxSI8FAICOMpVk&#10;FpZhF2ErTS+8+NHk3It/GZG27Bwqk1Tc5BTYXlZofnjxeTcgorvv0ILybljG0I/b4wjLWNTnquSG&#10;7hyHjd9d325wyaJ95kdfvEbt9iu1mrf3PiwsQzoYljHX7YqmsWDK3bCN4wzLkPqFT8yHjfQffFnw&#10;Rt+23bCM3ufuc6xes2UhP2PVIRh1IIZzVsREG6/9nNZe+JJc7Df71eEag8cYPTsAAAAAAAAAAAAA&#10;AAAAAAAAAAAAAGrXLd1o/X5N6em3bueN7Qdaf+q+Nrbu/62I+A1Z35J0SaE9OXYUCisiOUeO5OR8&#10;aN1bez/LEYoyh2OgsO1wSKnPV90fUBUS2lLMfQH6GFF/Kb0jHNW8BrKq+TiSIrLspJFf113Wfofr&#10;mvGVpbqLzebiyA6nMdWqtnKEU1nrG3VR+vC5tNrZoYjh56pbv1v3M2Jtysrpspy53BhznrKaZWmu&#10;v6FzCeXITk5RniSNnIvU1HlHRHlvjeunaWvXl9DIeyrq9Rh1f1dNynahcFE+bEbNxbYmcbTnRKvd&#10;cd0LKcbfm9lyKs9QXec86pnlZEcRUd0IZabAEEmKwvYkov44GH/N1G2LZjpSuWDSLDRDklJaK3Kx&#10;My0e3nqp2H/wrFIqP87KLsrzUy5OLAvPaBahuUTb2+2fi15bpRuOMSRwYtF8Rt5CK+d0WH/t95eP&#10;3y7ob69xN2ihHaBwWNu+7VdNvXmyt7b7BGY0Z8nzgRdN8MUhS1bvt7D94TMfbNEaLlq70wyrWHQd&#10;nPYcnmTdwAypf1jJyn6rB2kTjBGhSBPtffgD7b73tpQmsw+TgY/w6ZFnBwAAAAAAAAAAAAAAAAAA&#10;AAAAAADA9VZxWxmekT+58Wzo+rNx4e7tfPHe+p+s7e78yfmHD75QTNOvK/QPJL0iaS/kHSuypJSV&#10;mnLpPuEZAACcpLp22y5CMXFIynlvEmktr1169V1t3X6Qt++8auVpRHK4Kgcvg3maSv2DRfs+OFg5&#10;ohYHRBw1tGKoMWEdR9Ud4/DxlwVllK2HFf0vaz8sMOBgYMlRwjLq14ZMYXDYxglor91pBlYsC03B&#10;4RaFZRyXOgTDrZQlF/tae/Er0nRDu+9+r3ovDQ7N4OwCAAAAAAAAAAAAAAAAAAAAAAAAAE6ApWvV&#10;ZvkzXfz923l9uqUz001duXDr6Z29yTVF/CNbX46IZGkr7OyIlJwjR7J0MDgjR3L9muUIhT3066gl&#10;hW2HQ0qjKoGrwkJbirma0DGqtg5HOKp5DWRV83EkRWTZScPXperMUkT5HeCyNXw+s7k4ssNpTMWq&#10;rRzhVNb7VnMZ3s9cOztUFrIP66dbg1v3M2JtyurpsqS53BhznrKaZWmuv6FzCeXITk5RniSNnIvU&#10;1GVHRHlvjeunaWvXl9DIeyrq9RhZ6W81ZeahcFE+bEbNxbYmcbTnRKvdcd0LKcbfm9lyKs9QXfs8&#10;6pnlZEcRUd0IZa7AEEmKwvYkov44GH/N1G2LZjoHplwHGMTEdlGuY1or8t7Wxv7mh1dzsXNRaSJV&#10;N3d1N1QV+4sWuh2u0L5M6+2xQRWL+hrSbhb2ML89VrffVXNqj3f4+O1Qhm44xqqwhm67btDC6MCH&#10;5mHoKrCinsvKJnPhFgcCLwaNW/3a2j6pRIFla1gOOSysBI9O9zo/6ZCTdmiGJMVkTfufvKfdH31P&#10;LvYVaVhoRjqRWQIAAAAAAAAAAAAAAAAAAAAAAAAAPudCulH9W8r3d5/Vx//marz3iz+V3t3/8ieb&#10;+8/87xefWvsnnui/sfwHIU8UuhhysqJo91aHZwAA8KhE1GklRURMLEk5701i7czu9OLVv56sX/4w&#10;cnYrmEcKRQxKQVoUJjHkI3BRCEff9u2AjrFhHWO159gdf3lYxjLdwIt+MzgYEjA+OGA278Nad8My&#10;uu/1sSgsY0Sc05G0AzLa4Qt4fK0Khel73wzVpCxVgRgudjW98orWf+IXFNOpnPNcoMah/Z3ILAEA&#10;AAAAAAAAAAAAAAAAAAAAAAAAOMDSNUk3Jb2l0HXFc5+8l89t3pN39nVu68HXcsR/KuubCj0ta1vS&#10;blls7NQOzUjOUfboCIXd92uoW8J2WcOcRlUFV8WFthRz9YZjVG0djnB4UG31bELVfBxJEVl20vB1&#10;qTqzFOG6NnxE2e1sLo7scBpTNWsrRziVtb/VXIb3M9duVsg+rJ+qdVNTWvczpiTZYYVjtjHmPGU1&#10;y9Jcf0PnEsqRnZyiPEkaORepqfeOiPLeGtdP09auL6GR91TU6zGy6t+qys9DoXBRPmxGzcW2JnG0&#10;50Sr3XHdCynG35vZcirPUFP7PLQPWXKyo4iobgTH0H6SFIXtSUT9cTD+mqnbFs10Vk7fUkQqG7qI&#10;iKSISVHs3L2wv3nrNSlvRCTL1WdVeWco5u6NZeEW7UtXOt3Qiu64xxGa0e232+eqY5dWjd8u+G+H&#10;NKwKAljWbkj7VYdaB1a0PyGW9TB3lNX+7cCL3iO3xpVa2yd46SxaQ2kWmFFv4/G16to/8bHLh2j5&#10;6JWl6Zry5qfa/es/Vt5+qJisyc467M8JrjAAAAAAAAAAAAAAAAAAAAAAAAAAwCmrgjOk+me6+Acf&#10;5/V3N7V+aVNnr956baK1/yTC35F0VdKupJ0yDiBSHZZR9kRgRmtCBGYsnQuBGYsRmLEcgRmrEJhR&#10;HUIVThAxsV2U65rWiqLYXcsPP3ol728+rTQp190uszKq1IyqB80HZkiz03pcYRVjHHdQx2GBGd39&#10;+oeFHBaY0add+/dyxCMEPiwIzFgZXNHa50BYxpDT3wnKeFSBGe21Iy7j8XasQTGDx66vU1c/Q1ZW&#10;TNaUt+5r94d/ovzwbhOaIWlpcMb0xGYJAAAAAAAAAAAAAAAAAAAAAAAAAMBCId2oNq9ZkvL9nWek&#10;t54JSbo0eepH55/99L979vytf7W7t/YPcug3kvx6WWrsTUdZoy3niEizimUAAE5RE3vhIhRSaOKc&#10;9yYpTXO6+MqPis2PH+bdT1+yPIlIdvl5FXFoEkY7LONRhGY8qpCObsbNsM/3IUX/3f0WvX5cHCvy&#10;Mpa8MTjsItohBFXTUzyN3fUiKuPxt+xaP+mwDKkd6lImJZVRUEku9pTOXNDG69/Q7t/8RxX3P1ZM&#10;1stZtbOG5o4DAAAAAAAAAAAAAAAAAAAAAAAAAIBHbq4oNnRd8dRbH+VzW3d0bv+HG3Hhyq8o5d9U&#10;jp+PiBTO2w7lsNKBnpZ9BXVH2HY4pDSqIrkqKLSlmKvNHaNq63CEo5rXQFY1H0dSRJad1G8tFnRm&#10;KcJVYbeXlvQuN5uLIzucxlRf2soRTmVtZTWX4f3MtbNDEf8/e/caY8mZ3/f993/O6Z5rz5AccobL&#10;Ge6Su0tKImOtdldrK7EgMwGc2I6FOIB24RdRgkiyLpAUATEQBI4Dj+EoMYLAiZTAzkUBjFwseVcy&#10;IMWyYChKRsEmkqDEqzgWE6213OXyMheSQ85Mz5Vdzy8v6nLqVJ/TXVU93dM98/0Mek71Oed56ql6&#10;njrVb/6/M3yuqtZNHWndz4hzU32lesw2xsxTVnNamvU3dCyhHNnJKcpJ0sixSLPa14jy2hrXT9PW&#10;rpfQyGsq6vMxMnGgLj0vK/BdyDG2gti2JrGzz4lWu/t1LaQYf21my6mcoXK2xhyTJSc7iojqQnAM&#10;7SdJUdieRJQztJM1U7ctmuEM7aL85JzYzkmSUppubHx441i+efmcnY9GJJfvK6+UqkEVdbAsMOJh&#10;KAfvBmC0j6t7rO33bX/s3dCLvoEX3ffXbbp9DVYNvfxA7ARYLH5r8566TeMATH03nKRPWAkevO48&#10;7eXczS3xubVf/UljK1KSiw19+Po/1sbVi4rpStl2QWjGdNdGCgAAAAAAAAAAAAAAAAAAAAAAAABA&#10;b63C2VdkfVH+4NUz8cH5M/HExSN3j9y69usp4teP3F3/nIv4XqX4nOQ1R9yWtFGWzxUpHN5JsT4A&#10;AGOVSSZZdWxMzhvTycrx22nt8NeKW1eezh+uP6WUmtdVBiRsUZ3+MN3KuqEZtfFhGeW7FodlbFf0&#10;325X/z7/3Mh8nG7oxbL3aRYWsLCPUXvfW4RlHExbzdNezF0TItMJinEZRlamMOWsSFOtPvcdUkra&#10;eO9txWQ6S2hq/ZlPYAYAAAAAAAAAAAAAAAAAAAAAAAAAYB8J6YLUBGdckK++8pwkpePX3803/7/b&#10;v3toevt3Tx754MWc85+V/M9L8XiE78lxN0eK5BxSVjgIzgAA7KFUFXQXUoryPpSLFCl5Ze3smx/e&#10;fu+m71w9Z+VpRLJsuc7ZcCgiYj5Y4mG5hS0KypCWH2P/424X+N+vwIYdte0RllG/by4ooNvHAZj6&#10;+jx1zzlhGftbd372OuRkUUiMJIXLcdSBGFX4kFaf+7Q0PaSNS68ppiubQjPSnowaAAAAAAAAAAAA&#10;AAAAAAAAAAAAAIBBQrpQ/ZTy+okndfWPPpsu/sqLcfGt57564+4TfyMm+UdC+h8lvSPFiZBXLWUr&#10;ssMRtuufB3gwAIBHSERVhF4WfNt25LwxnR554oPp8Wf+MMXqDeeiTMiYr/1u3aseptCBZbfgdjBI&#10;e7v/LbsbltF+rk9bV/tqhwZ4wP4XdLota3NowFx4xgGcekIyDpZFARk7Wve991uq13q97msRMReI&#10;YVty1uq5l7TykU/KuZCt2Ws6kJcLAAAAAAAAAAAAAAAAAAAAAAAAAOCRdN7SBUlPSXpZSeflk999&#10;2Ucef1+HJ5ceW1k59Gci6U/J8bzsbOl2RDjs5LpiuS5JllQ+4ZBSu0q3t6rY0JZi7kvtx6jaliEf&#10;UY1rIKsajyMpIstOipF1hGU5osu6b3vp94EvNxuLIzucxlTT2soRTmU9ZTWW4f3MtbNDEcPnqluT&#10;Xfcz4tzIYUVZKlpujJmnrOa0NOtv6FhCObKTU5STpJFjkVzXvcbsYhvTT9PWrpfQyGsq6vMx6vqu&#10;mpTtQuFCjrEV4bY1iZ19TrTa3a9rIcX4azNbTuUMNbXNQ/uQJSc7iojqQnAM7SdJUdieRJQztJM1&#10;U7ctmuEM7ySpXDdFKFLIubrzlCXhtiNSyspFbNx690z+8MYZKepQjXKz+Xx42MrA22EY7UuyG5gh&#10;jTn2RQEAQ9p47gLd4blvPhBnwQCx5PV2aEATHvCwTT32je46nw+I2d3Yk/quunTtt99bh2G0gzGm&#10;K9q49Ie69+b/K8WkeS3t4pgBAAAAAAAAAAAAAAAAAAAAAAAAALh/zod0IaSXJV1Q1kvytS+fiUuf&#10;/db03vRbPrh+77G/c+/I3R+2019XxD9R6IjtYzmSZRd1N1FX3gEAsMsihWxHmYsRds5JKcX0+NMX&#10;J0dOfy0U9+wcEaFwVAFFYT0S96puWMb4cv0xpf7dsIyx/Qy1LIqFsAzstmWhMLEHK78bltF9be73&#10;qDPOPNve+FDTM5/Q6se+vQrLyIrRSVYAAAAAAAAAAAAAAAAAAAAAAAAAADxwll6RdEXSqwqdVzz+&#10;3jfz9MMP9c7Tn0jf8urv/Ak5/+ms+FyEplK+LaUi7OSybNkuq/BGVepWBYe2FHNf2D1G1dbhCIcd&#10;y8pptxxQNR5HUkSWnRQj6whtKcJShFQVcA8zG4sjO5zG1DTayhFOZS1lNZbh/cy1s0MRw+eqW1dd&#10;9zPi3MhhRfnd6uXGmHnKak5Ls/6GjiWUIzs5RTlJGjkWqamDnb+2Bmva2vUSGnlNRX0+RlbiW035&#10;eihcyKPrcm1rEjv7nGi1u1/XQorx12a2nMoZKmdrzDFZcrKjiKguBMfQfpIUhe1JRDlDO1kzddui&#10;Gc7wTpLKdVNEmZSRrUhNP85WfYVIUqRJ4Y07K8XNK+dycedkpIkkVVdBVUK+ubb9gKovQ3e225ep&#10;9FAkRrSCAZqQAM2OUJo9X79v9sIejxWPDM/dhGJue1GIxv3d90y6TeHyAAAgAElEQVR37dfXx9K2&#10;rRuNJMV0RcXVt3Xv67838uYDAAAAAAAAAAAAAAAAAAAAAAAAAMC+UgVnSPVjOnLzej5687qOrb+v&#10;1Xvrn06FvlcR3y37mCJuSiqq8rskAjMWdUZgxoJORGDGUgRmbNUVgRkLPYKBGVIZmiFJsyslWZKL&#10;m5fP5Hs3zjiivoqkaksjr6f9pRuYIT2UYRnS0sCM+jDbQQF9QwPwYNV3hPpT4aDN2aJgjPr3enuX&#10;B7B83fe4Q7tzs4nJioprl3X39f9b090dOQAAAAAAAAAAAAAAAAAAAAAAAAAAuy2kC9XmK5akfPvY&#10;Cd0+diLdPXwkr/7Bra+sTm9/Ze3w1W9LOb7X4e+R4/GIfEeKe5ImZeNWgTwAALugztEowzLCdo5I&#10;EZPjT1+KO0fXi9vvPGvnQxHJcpVepGbrIb4/PcSHpioroxO20NYrNKAVdtDexu6bC3dQ/6CH/aK7&#10;VrrhGbttWfxQ73PYjr5yyMWGJief1qGPrxyUKQAAAAAAAAAAAAAAAAAAAAAAAAAAYIDzbv+WdF4+&#10;+ccv++ipazp59OpzhfW9sv5EUjxj+Y4V95JzOJRm5ZCStijjqwoNbSnmvrh7jKqtwxEOO5aVFm7B&#10;qsbjSIrIspPGFleXldl1obaXljouNxuLIzucxlRl2soRrialGsvwfuba2aGI4XPVrVGu+xlxbuSw&#10;ovyO9XJjzDxlNaelWX9DxxLKkZ2copwkjRxL68vjqwgAjyzsb9ra9RIaeU1FfT7aZbYDtAJ0QuFC&#10;jrGVxbY1iZ19TrTa3a9rIcX4azNbTuUMlbM15pgsOdlRRFQXgmNoP0mKwvYkopyhnayZum3RDGd4&#10;J0nluimiScaItPw+kq36ipGkSJPCG3dWiptXzubizmORJpLkOlzjYIdmNNXure3oPH9AD62rFa6w&#10;1V2ifo9j+yN36wNE2vvAg0dZ/Udhey77ztt+0l4v3bW0u/st1eesHTxSDWCb9q2bp6O56UhWTAjM&#10;AAAAAAAAAAAAAAAAAAAAAAAAAAA8zM5buiDpKUkvV8EZ333ZR099oGOrV55KaeVfkeNflPNZS/cU&#10;uisroixIDilbWlzsTGDG1gjM2AKBGctHRGDGYgRmLHbAAzOkMjRDKRSugzGSZbm4deWp4t71j5R3&#10;pLCrsIw4sMkSWwVmSAfykJZpBWZIi4MW5sIyes5oO/CAsIw95Pn5kg5WYMZc4ET1z63rbjePob6T&#10;ts/fkKCY+b6q8bs6lgjZWWm3Bg8AAAAAAAAAAAAAAAAAAAAAAAAAwAN3PqQLIb0s6YKyXpKvfflM&#10;XPz0t6QreuGdG7cf+7mpb/+AFD+rSBctHY9Ih63IYWfNyvC8xV4AABglUpnNVIZlhO0cTjlNjp+5&#10;Mj16+rVQ3LVzRMxCNSRZ9gG7L7Wza3aQZXOALY1YenROwYE0JjpnP2mHZXSf34tD64aNNPvv8QlW&#10;B3vMhX3UyUq2IhKXDwAAAAAAAAAAAAAAAAAAAAAAAADgUWLpFUlXJL2q0HnFk1e+mY9df1+Hr6+v&#10;6Uj8C1b6XmV9myI2wvmOJDmUOqV9URXv2VLMfXn3GFVbhyMcdowoz7Sq8TiSIrLspBhZR2hLEZYi&#10;JHtEuehsLI7scBpTl2krR7g6+dVYhvcz184ORQyfq6p1U3Na9zOmlNZhRfk96+XGmHnKak5Ls/6G&#10;jiWUIzs5RTlJGjkWqfkC+ark3zGun6atXS+hkddU1OdjZFW+VV3z5RfaF3KMrS22rUns7HOi1e5+&#10;XQspxl+b2XIqZ6icrTHHZMnJjiKiuhCaOujekhSF7UlEOUM7WTN126IZzvBOksp1U4QihZxdJmL0&#10;42zVV5AkRZpkb9xdLW5efiYXd09GSpLkOlxD9Qo9EOrLcO5WqlGX537XfCCWv0br9/KTf/657Q7f&#10;cx8esfQ53H/1au3OXTN/D3R02+uuk/b2bq+d+i66dO0PHLs0C/9odqBWtB0AAAAAAAAAAAAAAAAA&#10;AAAAAAAAAA+/kC6E9KqkV2RdUH739Ef1+ic/ld597PCNe9r45bWTKz+miJ+W/AeKOOSIo7ayFXnW&#10;Se7xvdgAAPQXKWQ7lEIR4ZyLSUxXN6Ynzr0+WT35tnPRhGW4jD4p40oOhOix/fBaFK/UJyxD0sJw&#10;A8Iydl8Tm3SAtYMm2vZi7WwbFLNd+8745td8qM7lIjADAAAAAAAAAAAAAAAAAAAAAAAAAPAIqoIz&#10;LjTFePm944f19Xx58kaefHjj3ul/8NUvftePFPZfUej3InQ4lI9bWVYUlOcBAHZDpDKTyc5KKZxz&#10;Dklpcvz0O9OjZ74eirt2joiQrDI2o9w6IKX95XAflaAMaT4oox0a0OcUWPPTGtU/7L5u4MNBU6+d&#10;+rEdOLHba8hafu76BsWU/WwO9iifq/qK0HSngwUAAAAAAAAAAAAAAAAAAAAAAAAA4EA7X5Xdff6L&#10;klRcWV2RvuP5dGTlWr5669xvHjv1/m8evrP+PSkmf1b2d8p5VRG3pFRIJjkDAHBfRQrJIWcrRSjb&#10;kotJOnzyRkwPf624eflsLu6cjDRRKGw7IsJaXF++D+3NAK35gv0mAGFP9j4zNjSgnswDMqkPFUub&#10;5ucghWZstXZ2ez11rztpPjwjekT7dMdYH0u93XaApgUAAAAAAAAAAAAAAAAAAAAAAAAAgD1wfq6S&#10;Lx2//m5eu35VKx/e0erdm59OOX1e8nfJOqTIN61JzvIkuaxblkKtL7/up6ppdDjCYceIskyrGoAj&#10;KSLLToqRdYS2FGEpQrJHlInOxuLIDqcx1Zm2coRTWV9ZjWV4P3Pt7FCER8yR1K7hrPsZU0LrsMIx&#10;2xgzT1nNaWnqYoeOJZQjOzlFOUkaORapqYONiLp8f0w/TVu7XkLj1nBEfT5CVf3usA7qkl+FQuFC&#10;jrEVxrY1ac/TiH5a7e7XtZBi/LWZLadyhsrZGnNMlpzsKCKqC8ExtJ8kRWF7ElHO0E7WTN22aIYz&#10;vJOkct0UoUhl4kWkkeumvCvkrEiSlUI5O1JKlu2Nm+88le9df1oR9VUnhSLKs0gNuarQA80K9Jti&#10;/d0+O51ggPpOMRcWMGAM9Y2nHYDg6h9TvUtac9ieu/rxQYWvDLV47ezyuDvnThq39tvre6vgmOl9&#10;GDIAAAAAAAAAAAAAAAAAAAAAAAAAAA+P81UxXhmckddPPKn1E0+m49ffy6t/cPsrq9NbXzl++Opn&#10;pPi+pPSdYa8l6bbkQo6kuq6vrBjc77WUAIB9LFWJJM6OlMI550gRMT1+5kq+e/hWcevdc3Y+FJEs&#10;q0r92JNYiH2tibzRrGj/QYUcdKNXhoyBUIy997BcPMuCVnZ7PS1c7wOuve4Ytxt/ug9jBgAAAAAA&#10;AAAAAAAAAAAAAAAAAADg4XM+ZuEZUl4/cUpXP3cuXfrlF+Pq+rl/dO/w0b+UIv2EpX+QQ5bSmqSQ&#10;XEgqwzJCrr7MGwCAUSKFUoRyHZphK+dikg6dXJ+unftaSoeuORehUESEbYcky35k7z91gf6D1g7t&#10;aEIDesyKO3861GEB2F110Ep7vvrO2X6xbJ3sSVhG9bjo+uu77pcFYywb/z64zAEAAAAAAAAAAAAA&#10;AAAAAAAAAAAAOADOW7og6SlJLyut/dbVvPrmLa2euK2TH33/xQ3n7wvpFTmOS74luVBEamr/JMlL&#10;6vqq2kCHIxx2jCjztRQKW46kiCw7KUbWEdpShKUIyR5RdjwbiyM7nMZUadrKEU5lnWU1luH9zLWz&#10;QxFeOhdbdKJ2vWbdz5iSbIcVZRluuTFmnrKa09LUlw4dSyhHdnKKcpI0cixSU1/clOuP66dpa9dL&#10;aNwajqjPRxkcMHjd1GXTCoXCRRWBM4ZtTdrzNKKfVrv7dS2kGH9tZsupnKFytsYckyUnO4qI6kJw&#10;DO0nSVHYnkSUM7STNVO3LZrhDO8kqVw3RShSyNmKNHLdqB7G3LrJtlKEFHIZoJEs28XNd04X9649&#10;rZTKz187qstwxPo/+BYV7s9t7/LOm4/56olyedaD6tvNLCCgHZhRb+9FAMIjpxOWIc0HZtTbe7aW&#10;RqrXxnzQyh6slq3CRgbsvDv+rUY+3dmIAQAAAAAAAAAAAAAAAAAAAAAAAAB4RJyvivXOW5LyjbtP&#10;SL//REjSrctXvnr0zAf/4Ylz7/xS1uT7FPoTUpywfCukDSmSJG0bnAEAwBZShLItWZFSOOcciojJ&#10;8TOX487qreLO++fsYjUiWXYZsFIGyEgjg2wOmm5YxlzRvpoonF1WZ/VoLsulz267AQHt0IBZ+AF2&#10;Qzcmpx3+EAtO/d6spf6WhUvsRbCKyx1pUZSYo/9pWnQMW4Vm7KPTDwAAAAAAAAAAAAAAAAAAAAAA&#10;AADAQTJXORmSdPLjl330zDWd/OgHLxbOf07y90hxyq6CMyJSU/NadlF/dbxlhcMRDju6pYb9hlOX&#10;5CZFZNlJY4ujy8pqSxGSvan0cXuzsTiyw2lMtaatHOFUfaF7VAMbPpZWOzsU4cGhJVXrpmaz7mfE&#10;uZHDirKMu9wYM09ZzWlp6qiHjiWUIzs5RTlJGjmW1pfKR0TY9sjC/KatPaswH9VR1Oejrlof2I/V&#10;lEKHwkXvWvcFXdmatOdpRD+tdvfrWkgx/trMllM5Q+VsjTkmS052FBHVheAY2k+SorA9iZhLJRij&#10;aVs0wxneSVK5bopQpJCzFWnkulE9jKXrJtsqQzPKsaY0Kbxxd3Xj5qWzzndPREwkqbqqmnL/h7q+&#10;vL5y20EH7bCD5rXdHEN5C2322XzkS9vu2HMfFPWfCPNBGfXvW4UIYLhu0Iq0OShjr9fSEN210w1a&#10;2c21stV115yzgWu/ve63Gnu6f4cBAAAAAAAAAAAAAAAAAAAAAAAAAMCjpK7Fl1TWCvraa2fi4m+9&#10;GBffeu6r63dO/cfeSD8q5Z+P0G1FnLCcJBdlC8+CMwAAGChFKOcy56YMzigmMVn9cLp27vW0cuKy&#10;c1YdluE6QMZ+6O87y4r292TfKlNkmmiadmTPiDF0AwSwe6JzZcyFZTyAtTTUsvWxF8Eq3bCM7mt9&#10;dr8s2GO7sROYAQAAAAAAAAAAAAAAAAAAAAAAAADAjiwIzvjy6bj4mRfSlfTcmzduP/mz3kg/Kscv&#10;hOKOIq2VwRkqHtiQAQAPhVSFM+TsSCmcnVNExPT405emR5/6etgbdWiGXG5J8sMYnGFtDj3Ya1Fl&#10;kpShGZqFZfQYVx0WsCg0wORr7SpreeBD/fuDXlt9tMNV9iIoo9nvgnPWnMseQ+iu7/b4t1v7BGYA&#10;AAAAAAAAAAAAAAAAAAAAAAAAAHBftKoCX5H1ReXrv3gmLn32xXQlPf/mjTuP/0zYPyzr75bBGXGi&#10;DM4wwRkAgNFShFJEKzTDyrmYpMOPX5+unf1apOlN5yIUoVAZm6EI+SELzagL9OvHenuvNIX9dcBC&#10;xCwsoEdoQDccoP37XgUfPIoWBa2011Hz2i5OQXvex4SjLGuzF6EZzelZEDbS5/rbLihmu/ETmAEA&#10;AAAAAAAAAAAAAAAAAAAAAAAAwH0V0oWQXlUrOON0XPrsi+myPv7W+t0qOEP6+ZBut4MzwmGHI1z+&#10;e9BHAgA4OOrQDElKKZzzxiRWjtybrp37Rlo5+p5zEZIiImw7IkLSiOr8fcjaXKy/19pF/0NDCrpB&#10;GTvpC8N0g1a6r+326W8HRrS3h+iul1n73V87y8JG+u6+u76Hrn0CMwAAAAAAAAAAAAAAAAAAAAAA&#10;AAAA2BWbgzOufelMXPxMGZxx4/YTP+uN9KNy/EIo7ijiRIRSKApJIjgDADBUKkMwlLOjDM3IEZE8&#10;PX72rcnhU2/YzlVYhm3LduiAh2ZYswL9OvRgWQDC7o1hd05hHaKA3dNdI3NrZw/Wz6KwiyEhKcvW&#10;x15ErdRBNYuutSHX3qJj7rvuCcwAAAAAAAAAAAAAAAAAAAAAAAAAAGBXLQ7OuPTZF9OV9PybN+48&#10;/jNh/7Acv2DrtqS1KiyjaHogOAMA0FOKUIqQs8tHO+w8mRw99f702JnXFHHHzhERCoVtx0FOZiiL&#10;9d0q2vfca7utLvbvhh4Msax97EnswaOrnqVFgQ8H4a+uZWtvzBocvu/N56gdntHn/HXH2F37fRCY&#10;AQAAAAAAAAAAAAAAAAAAAAAAAADAntgcnHH9F0/Hpc++mC7r42+t333iZ5LST8j6+6EoFGVwhqQs&#10;WVWIBsEZAIDesi1FyJKdi0laXbu1svbs19PkyPvORSgUEWHLoZBsH7h7THlbDJUl/JYjVB3Rnthp&#10;oMWyYAOCMnbfssCH8sXd3/9OQy2WrZE6NGO3LQvGaC7Jrdp2wj7m2g8YO4EZAAAAAAAAAAAAAAAA&#10;AAAAAAAAAADsqc3BGde+dCYufuaFdOnt576+/sYTPx2F/y1JvxplJeWaQxGOQhLBGQCAXiJJKUKy&#10;lSIUEXYuJpGmxXTt7Bvp0GMXnYsyYiLCKsM1YsdV/A9AWHK0i+yjV9G+NB9aMPbQ66L/OgBgaLtu&#10;+6H9YDhrFvjQDVfZi7CVRXO/k36WhU/sBms+KMPROZcjhjB27RMrAwAAAAAAAAAAAAAAAAAAAAAA&#10;AADAA2XpFUlXJL1a1v2d/OOXffTUNZ088sGLhfMXZL2i0DFZNxXKtifRKlV0OOSyPNhyJEVk2Ukx&#10;so6wrJq2VJVaDy8dnY3FkR1OYyo4beUIp7IGsxrL8H7m2rmMH5EH9lO1bmpR637GlNU6rCjLS8uN&#10;MfOU1ZyWpr506FhCObKTU5STpJFjkVzXykZE2HaM66dpa9dLaNwaLov/67LdnmXzbU05cCgULuQY&#10;Xc1sa9KepxH9tNrdr2shxfhrM1tO5QyVszXmmCw52VFEVBeCY2g/SYrC9iSinKGdrJm6bdEMZ3gn&#10;SeW6KUKRQs5WpB1Uwbs6rrHrpjwm11eEZleoJEWaFvnO+yeK2+89Y+XViFS9SxFqBWjsZ9W0NdMX&#10;qhZkzK4Qz4r560/t2UvzBfpDQweWBV60+9quv/b7t9t/e397FY7wMKo/4dshD+3tpWErW6yl4WNY&#10;vHb6zOui9dpde7tqyblr9Nz9sqCYIeNPw0YOAAAAAAAAAAAAAAAAAAAAAAAAAADur5AuhPSqJMl6&#10;Sb72J8+ki7/yYlz83ee+uv7GE/9BUvHjsv5+hJKstYjICmWpDMsIz5UpAgCwUBlJU94znDcm6fBj&#10;16drz7wWsbJu5zIqo4quGZ25tJea+JjOWHsMfVlgwZBi/WWBBX2037soNAC7pxuW0X1t9/MmxoVD&#10;1LrrZb6P3b9ut4wT6nntLW8+ODcJAAAAAAAAAAAAAAAAAAAAAAAAAAA8eFH+fEHSBWW9JF977XRc&#10;/K0X49L/9ck/WH/ziZ/OyX9Rof9NilUpjpetIj/YcQMADoQIKaIJzYgIOxeTmB7+cOXEs9+YrBx/&#10;1zmHVb5uO1TWtu/P9AZ3hhUh1WEHPUY8JqhgbvdLdnI/+t1pH48EV9M8cHUuevtceMYenPpuWMaY&#10;+e6uk1l4xu6qz199vpYFjyxvvzyoZsxHzXRwCwAAAAAAAAAAAAAAAAAAAAAAAAAAsHvO1xWHszLQ&#10;a6+diWuvndETT7zxlWNPfvCVQ3fXPx05/rwivivsqUO3wnvxnegAgAOvCs0oN8POOUWEJ8eefluT&#10;q7eL21fPOpSq0Aw16RkR++ceY1cBGdVj+eTsYWDx/uDdjyj67+5rUfv6eSxnzQIaojXlUr9p77bt&#10;vrbbp3+rdbDT9rsdttI+9119z91W18iYsROYAQAAAAAAAAAAAAAAAAAAAAAAAADAvtQJznhJuvq5&#10;Z9O960fz6h/c+srq9PZX1o5c/WPZ+tfC+o6QUhG6lcrgjEnVtl1JDABAqQqbqHIwXAZoeDI58uTV&#10;mKzeLW69c84uDkck265L4V3dVh78faU7hCY8o1/zZaEDvXe/ZEdbhWa02ywLNiAsY2vdsIw6uCEG&#10;JGa0wx4cnfCMPQrL2EmwxVbt92L9tM/9suCRpW1b414UNDNm/GlwCwAAAAAAAAAAAAAAAAAAAAAA&#10;AAAAsIei/PmCJCmvnzilq597Nl365RfjvRvnfufuoWM/afsvZ+kfhXTE0hFJRahdresB5YwAgEdC&#10;hBTRhGZIkvPGNK2u3Z6unXstJoevORdRKUM1ymCK/XFPWZQJ1Wtk8wX6Q8MyZr14U9F/bav+uwEB&#10;3dAALLcsLKMOb9hOk4uxIPChT/v5XobPVTcQYuicd9+7l2unDitZ+Fr1p+r4vscHiBCYAQAAAAAA&#10;AAAAAAAAAAAAAAAAAADAQXA+yh9JuqCsz8tXP3cuvX/qGa2fOPWbd44c/cmc/FcU/pqsNSkOSZEl&#10;ZVUVzrMfAAAqEXJV7h4Rdi5SpGleOXHum5PVE5edcxOq0YRmbK7d3zvd21h9i5N6Fu3voLJfyw+8&#10;XfS/1cnZKtxgbGjAo8DaHGrRDb3Yrv1WgQ/b9uGmF40Jy5h1My4cohu0cj/6HKIbVtLe7nP+peVB&#10;MjsZO4EZAAAAAAAAAAAAAAAAAAAAAAAAAAAcJOdDuhDSy5KkvH7ylC49+2J6/8mzunf48d9Y9Ym/&#10;4Eh/LbK/LvmE5FXJRVmVGFTiAgCWagdj2E6T409fnhw59XrIG3aOiLBsuYwueDCRGXVAxtwtLXrm&#10;YLj6f1a0P3j3S4r+5wewuN92UEa7/VYhGijVoQx1SMMYiwIfmr636dPRDssIDQ3O6M7v0DnvrtXu&#10;Otxty855n3MnLQ+R2enYCcwAAAAAAAAAAAAAAAAAAAAAAAAAAOAgOh/lTynfPHFKbz73renyU0/c&#10;u3P42K/eSvoRSz8jx0Up1hRpRcob5dvt+UcAwCOvCqCoQzNky7mYTI48cW1y/JmvR0xv2TkUoXD4&#10;gYRmdG9bVXiGw4peKQqby/OHhBZsVfS/fVzG1v1uFxzwqAdqdKd3SGiGNQvHWNjvdn3Nta1nath8&#10;tAMuFvXWx6L2e7EumkiYTthI3zloh8Lc76AYAjMAAAAAAAAAAAAAAAAAAAAAAAAAADjIOsEZ753+&#10;iN74xMtp/alzt+8cPvp3pnHnB2X/TStfk+IxK5KkXFYdV5XGBGcAAKTythAxC82Q5FxM0sqxO9O1&#10;c99IkyPvOxehUESE7TI0w+55H2m/beitp33bilmlfkhVIkLPbhYU7Q9pt5Oi/0Xt6+f77PtRtSyw&#10;oa+63aLAh779hKMKZikH5OgfdtFdH33WTvv5Ze3r7d20VdhI9LzutjrOnY6fwAwAAAAAAAAAAAAA&#10;AAAAAAAAAAAAAB4GneCMD04/qzc+8al05ann1+8cOfLfWRs/aKWfC+mOFCeqauOifHtdgQwAgJrQ&#10;jHIz7FwkpYmna2ffSodOXnIurCpUowrXiG1DM7o5TUNvPRGbf7fliJ5hGTu7zS0r7B8TutGn32Vt&#10;Xf17VAI0tgps6N3HklPVK/DBklsDiM5r2+67E7Sy6LW5MS1477L2e7UGFoWN9G6r9rkbFzSzFQIz&#10;AAAAAAAAAAAAAAAAAAAAAAAAAAB4mHSCM949/TF98xPfka7ohXfW7z7+X6eJfswRX5LyhqQT1fuK&#10;WQcEZwAAVAVUhHITbqGwnabHPvLOypGnvumIDTvXWRl19IC97D5SB2REzG8PsaBN9L5thTQyaKIu&#10;7K8L/ZcFGPQ1JDRgq/3cj8CB/a4Oaqgfh6rPUDfwoW9fDisczWM46qXUK6hlq0CMPuunO8f3O3Bi&#10;630vD8dw+fGwg77vT+gLgRkAAAAAAAAAAAAAAAAAAAAAAAAAADyM2sEZF5Svf+npuPiZF9PF/Pw3&#10;1u8+/p84pZ+y/Q+ryuPjVatiePUyAOBhliTJbgrTnTcmceSxGyvHz34t0spN5yIiQlVwRoRCVYDG&#10;zE6zmLrt68CNenv7Dlr/a1DYQDucoFvgP6Tovxu20bd9NyBhq/E8bKzNwRZ14EXf9sveG30CL6wm&#10;LEM93r68m8Vrp2+7na69sbphJe3tvnPQDQipj/t+jf3hvgIAAAAAAAAAAAAAAAAAAAAAAAAAAIAk&#10;S69IuiLpVYXOK078+uV8tLim42ff+3SK+H7J3xmhqaWbVfVxclOSPPw73UNhy5HkyA6nMZWRtnKE&#10;U1mXWZdHjxhLq50diihrNwd2onZ9at3PmO+7r7+mfvZ99SPqPbOa09LU0w4dSyhHdnKKcpI0cixS&#10;Uz8bTcn8qH6atna9hMbVwkbU5yNU1UwP66Apsw6FwoXKFIAxbGvSnqcR/bTa3a9rIcX4azNbTuUM&#10;lbM15pgsOdlRRFQXgmNoP0mKwvYkopyhnayZum3RDGd4J0nluilCkULOVqSR60b1MHawbspj8uyK&#10;GDVPofq6nK93j4hsF5FvXv5IsXHriYgqWsPlJ4G6a7QbcGH3C7twe9XHrI/W74sCJdrt6+VRfuLO&#10;B1D0DbDoFv2Xj8svxO6YJG1q30e77cLje5htE9hQPzbbm5tL2ty+sc1pnF2G5WOqdmK7+sDauoPu&#10;OpsPapm13m4dLlp7u23uNC06f33OXScgYzfGP71vPQEAAAAAAAAAAAAAAAAAAAAAAAAAgH0qpAtS&#10;FZxhfVG+/uqZuK4zeuJPv/GV46c++Mrhu7e+2/a/rtAfkbQh6W5ZMF5WI9eV6A/wIAAAD1CSlG1J&#10;ZYiH7aRInqw985ZuvXenuPP+RxTRis2JKnGplcUTMQu7GKsdlrFd6IalZbk5Vv8xLCryH1r4P6b9&#10;srCMRyU0Y9lfHdFj6urYo0V9LArXWNxBa59zA9h+/+XbFs/VkLm7H2tvqPa5WxZWsp32+DYHzdy/&#10;8ROYAQAAAAAAAAAAAAAAAAAAAAAAAADAI6MVnCFZL0lX/9iz6d61o3nt+tUvr9y78+VDd27/y+H8&#10;5xV+QYoPJd0NRSpLkqNqSHAGADyaogrOmNW9255Mjp5+T5PVu8WtK+dsr1ShGYqIsMLhKjRjq3CL&#10;pbtsBWMMCcuQ5HLvrdHPF+1vp1vY3243puB/SFjAVuN8FGEYveAAACAASURBVMIySuX8lYEN83O5&#10;nW0DH3p0Ve673G+z3fPcL1s7YwMjdrr2Bu2rc+66r/XdfX2cOwkM2U66bz0BAAAAAAAAAAAAAAAA&#10;AAAAAAAAAIADIsqfL0iS8vrJU7r47Avp6pNndevQ4V/NN9//ISn+U0nvSDoRUgq5kKR2cAYA4NGU&#10;JDW1/5KcNyaTQyfWV46fey3Syk27iIiQrbrk3laPhIoub9Fku7CMJmyhCjzovlY9s1V4wbJwgzFh&#10;B0PDOtpjc/Xv0QnKUDX3oXLZzLZd/QmzbfMl7+kV+OAyoKNp03mtj3quunM2ZB7vx9obo3vuloVn&#10;LG2/4CQNXft9EZgBAAAAAAAAAAAAAAAAAAAAAAAAAMCj6nyUP6W8fvIJvfXJb09Xjnzq7vrtk3/3&#10;0MrGD8rxty3dkuJEGZZRBmdU5b8mPAMAHk1NaIYkheycJzE99OH0+DOvx+TI+85FRJQhS46IiJC8&#10;VQJGh8u7TvPY3u7RTXSq++fDMxaHGcztvlPYPybwYlm/24UebPWe+x04sC91574JzhjyV4ebkIdy&#10;3gcEPkQnbKXaVp+wDc3mqH5sr50xgRf3a+31Ufe+6Hz1CRtpj3MnYSF9EZgBAAAAAAAAAAAAAAAA&#10;AAAAAAAAAMCjrh2ccUH5+t97Jt7+zm9Lb2y88P76vcf/Zi7ihy39ckiWYk2yQ86uyiYJzgCAR1NS&#10;KzgjZNtJaeKVtXNvTVZPXrKzbJehGbPy+/m4i2XhF1sFY8S2VfvlQxOQ0XqpdbtaFj6w10X/Xd2A&#10;hK3G81Dqzu8sL6NXYEW5bupGs+0+gQ/yfNjK0LO93drpoxuwsZfz3/1rztF6rseuu+PbaVjIdgjM&#10;AAAAAAAAAAAAAAAAAAAAAAAAAAAApfMhXZD0iqwvKn/wxTPx9mdeTFfSc2/euHPqp7PiJxTxG1Ic&#10;CqUjIRWSmyJoQjMA4BHWqukPO02On3lneuT0NyRtWHVohqRZkkH124Ii+nZQRsQsPGOrEI22bt6C&#10;oxWU0Q5DWFzAfz+K/us2Y9ovC1Z4JMIy6vmt5zuinXnRr317vTRrpse58yxQpQlbqdZOOHYcGNE3&#10;fuNBzb81C8hwZ1fd3xe3d/O4KOxjNxCYAQAAAAAAAAAAAAAAAAAAAAAAAAAAWkK6ENKraoIzrv/i&#10;mbj02RfSFT3/6o07j/+lZP87Vv5/JB8vwzOikMovZSc0AwAePU3RelUbnyU550k6fPLG5Pgzr4XS&#10;bTtHRKhKWQpFuFf4RVsdgrDle9QEH4TnIwa6v2/djTcFFAwp+h8bGtAN2djtwIEDo2fmxdL10SOv&#10;ol4zi9aOB/x5s2zuh8Rd7FXgRM3Spr/g2uEZfQ5/2dW16Fq6XwjMAAAAAAAAAAAAAAAAAAAAAAAA&#10;AAAAC3SCM35f+frLp9PFX3kxLsbH/4+vvvzP/pgcfzWk1yWfkGIiuXjQowYAPBip+mnq+2U758lk&#10;5ci96drZb0Q6dM25iCpZyS7jC2wtSAKImIVj1Nv189vpvKUdgDAk9GDWXcyFWAxpJ82HBWzXfqtg&#10;gT77dvWfO9sHRj3nzdxr0AG4Xidza0f9+nG5VmohdcIz+pz/xTu5H4ERuxU40fTv+YCM7mt9d98N&#10;C9ltBGYAAAAAAAAAAAAAAAAAAAAAAAAAAIAtVMEZL0u6oKzPy9dePpOO3Lyerz525tdu3Fn5C1L6&#10;zy1/ENLJqkSV4AwAeEQ1oRmKUMjOTkrTPFk7+0Y6dOKyc6GIaMciyE3SgWbhGF19wjLKfUuhKuSg&#10;9XT0Dy1YFHAwNrBgaDs3iSMeFLRgzYcdtAMQDoRuWIakJqUh1CuwITa1r/vevn0dptIEZPQMWmmH&#10;QtTztjkwov8a6Lbfq+CJbkjGXHhGj+EvG2N9LLuFwAwAAAAAAAAAAAAAAAAAAAAAAAAAALC9863g&#10;DCnfPnZC7557Pl1fffbWB7cf/++tD39Iip8POUs6Ltkh5exwCkU+YF9yDwAYL6kVnFHV/U+sND36&#10;9DuTw6fecM6F7YgIV49VQkQnNKG9vSxIo831Q7nRDj0YU7S/l6EFW4Vj9Nl3OyCjvd0NQti3uiEX&#10;zdyr318Q7pyliF5BGc3bWydqSNBK/drWgRH9dd89JDRlrCbWY8F66RO40r5GFo1/NxGYAQAAAAAA&#10;AAAAAAAAAAAAAAAAAAAA+jsf5Y8kXVBe/6XTceU7X0xX9MI7N+48/jcmOf1oRPy6FIekOGo5W5GT&#10;ytCM+ufBHgQAYC+0QzOyJOeNyeTI49emR5/+RsTkjp3r0Aw7HKq2F3bWDVToaqr+VQVktF7qU/Xf&#10;dLO46H+3Qwu64RxbhRB0WfNBBwcmJKOrDkeZe07bhl40oRYj2zdBK3W4ShW0svitrkIwZiEq3bna&#10;adBKu91urztpcyhGHbZSDWD79p03dc/FbiIwAwAAAAAAAAAAAAAAAAAAAAAAAAAADHc+pAuSXpH1&#10;ReXrX3o6Ln72W9LFS8/90+vffOLfd9ZftPJXUmhN8qqlImSnqvQy7/ZXjgMA9oUyNMNKkpLCznkS&#10;h47fma6d+3pKqzeci4gIhcK2y7iDiPKnDkBYkqExJ+Y35kMPhhft72XRfx2QsWwc26kPM1yGHRy4&#10;wIzu/LbnvNexxPz7mrXTo73nA1XmuvH83C+bi2XP7zRoZS/CMuqwlXrtzL3WY/fd0JCdhoUMRWAG&#10;AAAAAAAAAAAAAAAAAAAAAAAAAAAYKaQLIb2qJjjjg//9TFz87Rfj8qXnf+effumf+/Ec6a8p/Lak&#10;E5KmlgpZSqHIkrMIzgCAh16EcrWZFFYuUoqpV9aefSOtHn/XOYeliIg65sCq7w91aMZW3TtkWxGh&#10;8KLQgwFD7bx7t4v+26EKdcjA0MCBBx6Q0Q686BNu0tUOR5l7fuAYuu17DMXhJlwlOieyHaRRdre8&#10;w0WBEX11w1n2KnDCmoWtNM+1wjO6ry2yW2EhfVgEZgAAAAAAAAAAAAAAAAAAAAAAAAAAgB1rBWdI&#10;1kvy9T95Jh35/HXfuP3k/zT1vR8I6b+UYl3SCYVkqUhSyBLBGQDwaMiSshxJ4awckjQ59vTldPix&#10;t5UL2y5DMyKiCl7wdmEZchV60AQNaC4AoRt60Ec7rGC3i/63Ckjos++6RR1y8EDUc1SHVgwJzei+&#10;tx2e0aubJe2l7QM3rLmQjO7a6Z7/IWthSGBEe/7b27u+9jwfkNF9re/uu2Efe6Hey3RP9gYAAAAA&#10;AAAAAAAAAAAAAAAAAAAAAB4BVWXlFyxJ+fbLJ3RbJ1JxZWX92Pr7/+3hezd/zRvp34jQn5J01NJ6&#10;REQoJymUJadh3ycPADhAkqQcUnYdmuGQFdOjp6/mtHpv49aVc46Y1pEHZXpGmaKxVb+zYIz6beV2&#10;HaTRV7vof7fDCmrdgIEhgQnW5rCDPQ/NaMIpYj7som/bZW3snn8RhMrki27iQ4/dt0JVwrEpaGVo&#10;4MV8YMSwddd+7G7vlu5aaYdn9Nn7sjW6F2Ovx5l2fU8AAAAAAAAAAAAAAAAAAAAAAAAAAODRcj7K&#10;n1J+9/TH9PrHvyNdKj7x9o17T/xHln/K9m/LOi77kBVFOywj79XXkwMAHog6LCMpLEnOG5N0+MT6&#10;9PgzX4+Y3rJzmZFh1xX5lr353jAXFhEKS2HLUW3voHDf1b/dVPc/H7Sg5rntNOEGrfMQe3kHHRKO&#10;scimkItWeEavfj33MNe+x3kItwMqWr0ODFrZ1O+exa2M15wybw7O6LuGlgW77MWfcfWYCcwAAAAA&#10;AAAAAAAAAAAAAAAAAAAAAAC7ox2ccUH52peejouf+Zb03lPP/t6dw8d/yjn+PSlek7QW8rSQi2w5&#10;hSKXXxf/QIcPANg9EaE6NCMp7JwnsXrk3vT4M69HWr3mXIQiFArbDkXIndCMdlhEGZYhuQpa6IYA&#10;DB7fHsQeLAoa6LtPa/Mx7vSYB6sDKnZiUehGrz4tVVkqC9tvdy7qrI2wwqFwyCPSRuo5a4dH7Pfc&#10;L2tzKEZ9DUnq9efXooCX9rnYTe2wDwIzAAAAAAAAAAAAAAAAAAAAAAAAAADA7jof0gVJr8j6feWr&#10;p59N7z95VreOHPmf8833fyjCPyvHB0mxpvJL4QtJyvu84BQAsDN1aEYdnKHslGLi6dq5N9P0xDvO&#10;RZRvK0MzogxoaG4OI/INNo+hU+g/JLRiJ1z9WxSw0CdwoT72OjBkLvBgL7RDLSI2h1YMaV/3UT/X&#10;q6/Oe+r2fcZizYVjtN8d3lngw16tn51oh8yMCV1pr9u9Dgvphn0QmAEAAAAAAAAAAAAAAAAAAAAA&#10;AAAAAPZASBdCelmSlNcfO6W3XvhUeufot9+9fvOx/2GSN35Y0t8LaSLpWMg5QlmS8k6/vR4AsG9F&#10;FW5Qh2ZkOUJK0+OnL08OPf6WnXMVlmHboYiosiYkzQr/2yEA0qY4haXahf57V/S/OVShG0KwbR/7&#10;O5Nhe+2Ai+7zvdqrFZChKklBm4M4FnBY4Wgeu68NsddBKzu16Oja4Rl9Dn/Z8e7FOeiGfRCYAQAA&#10;AAAAAAAAAAAAAAAAAAAAAAAA9s75KH8k6YLytV86Gxc/91J6+/ILF2+88fhfVyp+MuzfsWJNikMh&#10;ZcWsfDMW13oCAA6wiDIHow7NsC07TyZHT70/Pfr0N2R/2ArNsEPhsLXgnuDoH5YhqSnwr4MP2s/t&#10;lnbgQDeco1dYRv3eKjSgb9DBfdUOvOgbclHrhlq0++oTeCG3AjLUhF+Uz20zlur9za6lufCMncz9&#10;gQnNiM1rp1lD256+zet1r47b2hwUs//PNgAAAAAAAAAAAAAAAAAAAAAAAAAAeEhZekXSFUmvljWP&#10;p/7MN33s1Ps6euvWv5ST/00rPhnSTSmKkFOWIlVltX33Eu3326GIsrZziKp1UxNa97OpdLOH5ivt&#10;m/LcEfWeWWVpa8Ss5nroWEI5spNTRHY4aeRYpKbWti5nj3H9NG3LcnjL4/op59ihppx6aE2t1ZQO&#10;h8KFHGOrgW1r0p6nEf202rVKygf3026XwuW0jziubDmVM1TO1phjsuRkRxFRXQiOof0kKQrbk4hy&#10;hnayZuq2RTOc4Z0kleumCEUKOVuRRq4b1cPYwbopj8mzK2LUPIXK6zJZkSWnEWsvV8eQJOVwJMfS&#10;8dhWUjjXc5Am2R/eXi1uXjprFUcjkqtQhXCEw5s/jfd7EX0dOlBPruc+ILYeff3ptFXoQf3YbN/3&#10;A2h/ErUCM+zZc33bSvNBGa227fPSPTfN767OY31rja3bzi6t8jG1tssPoe3O/3zQyXzoyf6Oy9h2&#10;7WzbfvM67Z6L3T6A7tjT7u4RAAAAAAAAAAAAAAAAAAAAAAAAAABgmZAuhPSqJMl6SX7vj340vf/k&#10;Od06fvwfTnXvhyL8X4V0R/JaLms9c6v19l9DDwA4UCJCWY6kcFJYuUixcuTe9Pi5b6Z06APnXGX7&#10;NDEZVpOgcfDCMtr6BA6UR+3Z0bf6iL24Ky4Ky/CAHXfDNBYFb2y1++45i1nQhbc7AZ2X23vrE5ax&#10;ldjnYRnS9kEr27bvHGE7PGMvjn5RjBGBGQAAAAAAAAAAAAAAAAAAAAAAAAAA4AGL8ucLkqR84+Qp&#10;ffP5P5KuPPX8+p3Dx/6bjcn0hxT+1SQdCumI5Wwpe77mk/AMAHhI1KEZdXCGcpFSmuTJ2tm30urx&#10;K84boVCEw2GHIxS2FxXU7zfdYIE6cKCvMhSiygmRVR17GSawF8c/NCBjq37aevbZDmmYa97jPJZB&#10;I9E81ttjtcfSDfLYb6xtgjF6rp1l53631Xvohn0QmAEAAAAAAAAAAAAAAAAAAAAAAAAAAPaH81H+&#10;lPK7pz+mb378U+mdNz/6xvU3njxfpPxvy/GPs7UW0ooURSrLNA9AiTQAYIioAhXq0IwsR1hpeuzM&#10;lcmhU28557J0PsKyQ1VoxgMe9pZc/VsUsNArdMBlWEYZkBGz8IqI5UEIC8YwaJ+b9l9p739o+/px&#10;rv3wW3k7sKJP6MhcWEbn+b7774ZkLAvw2G/a66MdOLFliEZLd63Mr+HdPXZr+Rinu7pnAAAAAAAA&#10;AAAAAAAAAAAAAAAAAACAoerQjPOWLihf//KZuK4zOnsy/fYLd978Py8+tfrnsvz9ks6GYl2KQnKS&#10;pLp0+AGOHgBwnzShGZ6FZih7ko6e+iDS9MPi9ntnrbwSkWxbUTYoUyX2mUVBGYMDF2LJe3oecXcM&#10;g/ZdBXPsSCvgY9PzPbUDMgadv07gQjs8w9E/8GJZ4Ml+ttXyiJ5rZ9l53ougkHawhzu7IzADAAAA&#10;AAAAAAAAAAAAAAAAAAAAAADsT+frumdZL0lvfdcnU35rZePYjQ9+cXr37v/qSfH9Dv2rko9n6Wb1&#10;5uQ6PaN8Yt8VTQMAhomITmhGMZkcPnlLk9XX881LZ+3iSBWa4QiFFdYsQGNf6AY8dF/rrQ6caG6R&#10;PZstCJfoHZYhzUItmv1X4RdDx93ur35uh2EcfcMy6oCM9ruHhGW099VusxehEdLOkmDagRP1ttSv&#10;w+46GRxWsgNeMMb2saRFjQAAAAAAAAAAAAAAAAAAAAAAAAAAAPaHKH++IEnKF89+TH/4rZ9KFycf&#10;e+/G3VP/2ST5xyX9TkhHknRIiiKJoAwAeNhEhHL1GBHOuUiTyeF7k+PnXo+0et3OVT5GWPZ+ysrY&#10;FJBRP7coPGNxB14QThGzhx6HuqNwg3rf7bCMpuMBgRuLwjYGhGXU498qfGTxvju/OuQhiRH7gFWF&#10;RIxst/C1AWEZi9bObodlSLOxd8M+6kcCMwAAAAAAAAAAAAAAAAAAAAAAAAAAwP53PsofSbqgfO0X&#10;z8Tbn30xXXny2X9y9/DRn5TzX83yW5ZPuCyjLGaNh5aXAgD2oyTJdlmoH+GsnGIy9WTt3JsxPfae&#10;cxGSIiJsO1TW9D/wm8BWAQ+9AgfaIRNNuITnHrYyap/d/W/q1PPBF1sOYMl7uuEbA/UKbHD547DC&#10;8+/u/r4fufmvFRYxoH07XGJR4MS27TtnqL2W9+LsLQv1CEsKAjMAAAAAAAAAAAAAAAAAAAAAAAAA&#10;AMBBcj6kC5JekfX7yu899Wx678mzunXk5K+lu/6BkP62lArZa7ks0c3eSTUuAGBfibrg366CMXJE&#10;KFaOPX05Dp286FxY8iw0IyS7T6rD7nD1rx0u0CvoYZH6dhZRpiZE9bPNCNohB/X+B6sDMtohGXMB&#10;Htu067bvG7bRUoc01OPvFzbS+dXRhGe4T2LEA2RtDrfoG3RRt9/y/T2X4KL1uhc5NPUeumEfbQRm&#10;AAAAAAAAAAAAAAAAAAAAAAAAAACAAyakCyG9LEnK6yef1Juf+GfSu8989MbdQ8f+i5TSj1rxGyEd&#10;TfIhKYqmtDj2eXUsAGB7UZbvz0IzHFk5TY6duTo9euabzi7Ueq3eeCBD7QRluBVg0St0oB1OIbUC&#10;J6R+mQXR+W1gUMey01aHX2y7+yXv6RO2sVW3/dMepCiDMtotHCNDS/ZYHRLhOiultb2d9l887cCJ&#10;vqEb3fXZDivpnbYxUh0WsvC1VlAMgRkAAAAAAAAAAAAAAAAAAAAAAAAAAOBgOh/lTym/9/Szev2T&#10;354u5ue+un7v1L9rpb/sSK+HfNJl3WVRvbes+QQAHGgRqgMxys/0vDHR4ZPrk2NPv27prp3rrAw/&#10;iNCMrQIxovq3rSYgo/3emHvoM45R4RD1fheFWww5lXX7ZX31UJ+vduDI9vvt9OEogzLc89w/QFsF&#10;RvRtv0xUISLbaZ/v7vN7cfa6YSHN/lsHR2AGAAAAAAAAAAAAAAAAAAAAAAAAAAA42DrBGddePp0u&#10;/soL8f6t07++fnvlB+34W1IUstbCcki5qbclOAMADrRQSHYowhFh5Y3J5NDxO9O1s69HOrTuXES0&#10;kjUkeS+DM9oBD4ODK7rDbAIntHUiQmvv8zEbPYMm2vtbuP/oF3qx7DSPDM2YG8p257HedXWu2u/2&#10;TpIo9kgdFFE/dkMj+ui2j/Y52a5tZ50MDivZgUVhIXPhGa3xE5gBAAAAAAAAAAAAAAAAAAAAAAAA&#10;AAAeDnVoxgVlfV5+93PPp1tnn75169Dxn5vk+JFk/S8OHZG0aqmQpKb2EwBwgJWhGVUmhnMuUkwO&#10;FZO1Z96I6eEP6tAMaZabsduhGZuK/t3e7LHrOlRiUbiE9f+zd69Pct3pYd+f5/QMgMGNFxDgXdql&#10;7sS6Ymn1wtKrfZNU/oHwZSKttJYSx07i2IqcxBVYKdupVMV2XFHs2LHjKlclkWinbCVrxZGVjMpW&#10;7Tq2lFQlZOyVtOtdgjcQIAASIAASfZ686D4zp3u6Z04PMLh+PlPDPtN9Lr8+56CHb37fGRQ9iF7k&#10;YPuZgeWF7vT0Axn9MQ06fO7cfjqKYaPfHv/KwYbsL2ZkZS+UcWexjnthP4GMrW1jZ3Bi1f0uO88r&#10;R1/2YVEspP9cn2AGAAAAAAAAAAAAAAAAAPDoOJcRmxlxNiIi2ivPvRjnv+8LzQdnXvydmxvHfi6j&#10;/kRVnG8yTkZVboUzIibzisUzAB5K3ST+LppR1WZmxvrxl97JQ8c/qGozIqavHXw0Y3uCf0ZVRWVN&#10;locGB+YjGVvxiRjYe5h9a4NDE8uOv7XbBQGPZest2+/QZkcvkNFf3vP81TSskNPl/uHroHMPd6Zi&#10;+8r1gxGrWCU4sXgM2yvNx0oO+uxVzI63b+ua9ghmAAAAAAAAAAAAAAAAAACPnnM5+Z5oLz77UvPh&#10;6RfixvFj//uRjY9/MiL/28isjDieEZUZbdR0GqZwBsBDaWty/1Y0o7KymtHx5y80h598p6qt/ms5&#10;CT/c9c/7/qT/rcDFgsn+e+9oQZxi0Gi3axF3FDjojt/FOobYCnvkzu1X2U9sR1D6oYYh72cSWuhF&#10;Hiq3gyVDihH3UdawqMUy3b23/AB7bT8bJumHVlYKruxDxc73viye0RHMAAAAAAAAAAAAAAAAAAAe&#10;Xb1oxsdPPBPf+e5/qXnr1heuf/zpk38p2viZyvjNijgaEYcqYhwRsRXOAOChlBH9aEZEOx41R5+5&#10;PNp47ttRdXvmtYithbt2/N7eKvr5imHBhx1RiRVDE10VobZ+ytViB8uO1cUvFj2/KO6xaL97rXOH&#10;uuhCF8joX4HKOwyI3AOVs5GIrfDKkG1je9357YfuZ/fzc7Dnrj/O+UDGVnxmjmAGAAAAAAAAAAAA&#10;AAAAAPBoO5fb4YzNaC//8gv5zg//YHPx2Zf+2a0jx/7dqPxPKuLdJuNkRGTlNJwRMfkD9QA8ZHIS&#10;iZiGMSIioh2P8sjx66Njz387I29VtZmZUVWV2z2LO7bbTgbnBpYFKDJX2Mk+4xDdcRcdf1lIY9Hz&#10;3fZDYxp3w8wwJsfLyqjMyBoYK7mPtgInC4IRQ+wnOLF4HDX9F5RbyzF8832bH/PMe1lycMEMAAAA&#10;AAAAAAAAAAAAAODxcC4jNiPiS1HxRrQfnnm5+fCZF+P6sSd+9XYc+nJV/fcVVRlxrCLajGqn80RF&#10;MwAeQv1oRmZWtOPR6PCxW6MTL347c/1a1XgSzYioiMqqqqhlVYjh+hP9a5XGRcTO+EQ/ODFoaLPr&#10;dNGDwRZFOvrxiyHbLBzWwUczlsUiutcedDl3mbr3M0TF/oITs/tYfLDab3xlBbvFQnY7B4IZAAAA&#10;AAAAAAAAAAAAAMBjJCM2M+JsRES01544FW9//oeai/Hy1Y8/fea/WGviD1XUP20iTlbmemTdvs8D&#10;BuAOdNGMLpzRtuOmaQ7dXjv+wvkcbVyutotmZE1W338YoGL55P5B3YN+GGN+HIODE9mNZO7ZgVGL&#10;/rFWjnX0D5hz2x18saJ/7rOWxzMeRF3wYr9j7t77TKilVotudHGVnH5tBzTu7bWLGD5uwQwAAAAA&#10;AAAAAAAAAAAA4PFzLiffERGb0X70+pl890e+v3mnfeX//Z3Xf/wPtVl/JiIuZ+QTERFZ1ca9mDEK&#10;wF23FQDoohnRNtGMYv34i+82h05eqPb2JO+QWVWVEVFVqxYiZgMFW9GCWJSvWLaD3PlzP16xh5rL&#10;cvQDCPOvrWRwrGOJzIP/Ddq1PnJnLCPrwf8FnjO3W60cz1i2Xg68+ZbdHzkstXJHdouFVMau4187&#10;yIEBAAAAAAAAAAAAAAAAADzQzk2nMn8pKt6Iunr2uWYjrrZXbjz3t48f/+Afrd9ufyYj/tXKHFXF&#10;J5nVREQTOfTvtQPwoMjIiKqMzIqqjKrR2tFnL45zNB7fuvxcNqOtaMb0sTKHlSJqcoC4498Oi+IU&#10;A4MV/UBGf+1B0YzuGP1Ax+rNkOlAcnZfdxrc2EsvVLJjKLUdLnlgVUVlRlZNgxHbmZVl91O/g9Gt&#10;MhNqWeHS9e+PrbjM3HMHpWJnKKMfz9gr+NEc2MgAAAAAAAAAAAAAAAAAAB4KGbGZEWcjIqK9cfaJ&#10;+OCLrzSXxp97/6Nbp36hovm5qPxGZJyMiqYqx5N5qJV151OjAbjntmfhV41Ho43Tl0dHnjlf1Y57&#10;sYzMzIwaVo3o/zboRwv2mO/f22juMDPBir33sDOG0Ysu7LX9bmGLLn6xXwcdy5jqBxb6AYYHPpYR&#10;MT0/3Z2S0/+7yMl7WDL4/v2WM/fO9vJu28/sa8lKBx3LiJi9bjV/6w34xyOYAQAAAAAAAAAAAAAA&#10;AAAQEXEuJ98REZvRfvTLz+Z7P/L9zeVTz/yjT4/f/Epm/eXKvBUZx5uItiLb3JreKZwB8HDoKgL9&#10;aMbt0ejIUx+vHX3+2xHxaVXbRTMqcqtmsNRuLw7ODewarBiweWQvcNB/fwN+PS06Zj+iscr457c/&#10;aAtCC1tDqocgltFZEIdY9H8WO+ISVVGZkVVROXvNV/k/k+7emb2PDt78tZt5fwOGIJgBAAAAAAAA&#10;AAAAAAAAANB3LiM2I+JLUfFGtB889z3N1ROfv/nJ0aN/tY342Yr6jbbieEYeqsjxzr9rD8CDbxoW&#10;yKyoqKrxaLR+9Nbo+IvfjhzdmEYzoqq2KwS1sz5R/cy9BQAAIABJREFUMftboHJ7ebD5KMUewYpF&#10;QYP+0GZfGRg+WBS4WCV60a07P/YDjmb0z3v3W3hHVOJBtuPax3bjZDr+Xd/PVs9lUpiorMjKwcGJ&#10;Bbf01vMHHc3YepsL3tuwfz8lmAEAAAAAAAAAAAAAAAAAsFNGbGbE2YiIaC+f+u44/7nf33x4/aXf&#10;vXn5+L9fTf6pjPogIk5GRFTluKIyKqJEMwAeEpPYQDaZmVlttc1odHi8fvyl72Qe+ng7mhFVVQv7&#10;AbsFGgb/MujHJfqRjAXBid0iBjn9qq2AwoARzK8yE+lYIZjQjbM/5gOOZUQsDytUrjT6+2cmLNIb&#10;cX9x2WXcuk+i62VsLQ/9P5Hufpm9d+YGcEDmx7hyaCZSMAMAAAAAAAAAAAAAAAAAYKlzOfmOiNiM&#10;9vLfezmvXK+42d76n/P26Cez4vWKXM+Mo1F5ezJBd/L33Ved9gnA/ZBRk/BAZmZVtZnNWq2dePF8&#10;Mzr64SSa0b1WkyRBbRUldkYyevGMQcmBWvKrootnzK8+OMPRVRT2kLEwzDE5/sBDzW93r3S9iOk5&#10;78dLHgrz174XvJi5zMtO6bJzPfDSL7uXctcsy91RsUtoZq4dshvBDAAAAAAAAAAAAAAAAACAvZzL&#10;iM2IiKhrV9fifF4Yvfvtk5c+fuvUn61o/2hlfSMynsiIpiLHuTX9UzgD4EGXOYlmVNV2NCMz148/&#10;9/7o8BPvVzuerjaNZkxCBVu5g27Sfz/WMOiTvwtVdI/95SUhjUUpg4qaRg6yF0EYVEyY2/nex3+Q&#10;zIcW+s/fw2zH/sxf+5nXYvgbmLl3Vjj89J6Zv3dm76GDUbHz38dMaGbQ4ScrCWYAAAAAAAAAAAAA&#10;AAAAAAwy/ZPnZ9+MeOPV8dXf/sF89x9/f169/szX6uOrPxUV/01FfBYRx6tyHBEL/m46AA+izOzC&#10;GVthjDaiGR05fak58vTb1Y4r+tGMiMhaXJWo6a+LAQdd/PyiiMLQ99H77666KEMtGMcdHP9e6gcW&#10;8mH7jTt/frvgxdB7Z1nUYuD2i8Irk73W0tfupmVhjBwUC9m+eUd3fWQAAAAAAAAAAAAAAAAAAI+y&#10;N1+P+OAXJ8uvRnzyr5xqYrR2u2k/+61D48++HpEvRMb3ZkRbkbdj+rffK3L6R++zm6k6XdjPrOSt&#10;WbWT/QyeId2XUVmRkZnT+bH7G0u3t8muJrPI97ef3rbZ/bC/wWS3u277fexnuo+MjMnc8f3PIG7u&#10;5DptbbH1XjJmfl5xN1tndnr1V9/PdH795Abc73uabpWV2f2LyFX30024bjK3r9CdVAYyp9O4Vx/L&#10;1k4yImpSXpjcOPu/bybDuMP7Jrc+KPY7C777d9md7v2cm2nIILfOzvbn4D7GsjWE/V/z6f226N7r&#10;RzOiKiOqGa0fv5HN2o32049PRGazFc3Yymds/0vY+uCZ/xe7bKhdnCJzNlSxx9vqn77c+qjqPsxr&#10;+kzsuGBb222dwgXHfwhiGVvmznk+HK2PiZnrPXttFv7z2Hqv019Kve37HzV7fex090n3OHPvxL4/&#10;KgapmP0gqdyOZ9RKt95kxeZghgkAAAAAAAAAAAAAAAAA8CibTs99LSIi2g+f/3y89X0/0lw8/V3/&#10;/OaRo384sv5MRXycEScnU5CzzapuFjMAD7DZaEZU1e1Rc+jk9bVjL3w7Kj+tarugRkyn/Vd/0v+g&#10;z/mq5c/fcfFh4PaLjrVsXA+Jehh+x86f42lfZ7K8j/112w+49+ZjGYteO0hbYYyajWV0rw3cS3Rv&#10;WDADAAAAAAAAAAAAAAAAAGC/zuXke6K9dObl5sNDFTfi1t9uRu2XK/OrFbGRFYcr8/ZktYdiOi/A&#10;Y62LZkRGZmZVjUejQ8durR17/juZ659UjSfPZ0VN1+hP/h9wgO1gRbc8eWG1cU6/tmMHAwYwv8od&#10;HP9Bc09G3w9erBoY6a75oljJoMFPyxjz987ASz8fxJi9dw7+7N35/wHNvknBDAAAAAAAAAAAAAAA&#10;AACAO9WLZlw7vB7n6+Lovd859c61t576k1nxJzLzfFQ8GRVRkePJdM9umueqs20BuBdyGjSomiQx&#10;2nbcjNaOfLZ2/PnzMTr8UbXjnEQPJvWCnJQH9rbsYz/zjpoF1cUU9tLFFXYEG+7s+I+FfvCiv7xf&#10;KwYvtlacv3YDL/1k1doRzhh6696JrSRLTcIZXWBmK6Kx5wC6N9k9pmAGAAAAAAAAAAAAAAAAAMBd&#10;cS4n3x+8GfHGq+Orv/WD+e7XfiCv3Hr218eH8suZ8UuVsZYRG03kuKoqo3IygVQ0A+BBlJmRmdvR&#10;jGqbbNbb9WMvvp1rG5erHeckPlBVk6n/FbXLZ3o/spA5u3yHvwrmIwiLjz+3cBeP/8jb7doNtfTa&#10;x8BgxKJ9DRz+3PYZufXcoHvnDlRM4hiL5ODYx86qiGAGAAAAAAAAAAAAAAAAAMDd9PprEW+ejYio&#10;eDXqwhdfaS589rmPPvr01H9WTftHq+L32oiTmZUVOc6ZWbMAPKi6aEZVm5mZ68dfene0fuxiteOM&#10;zOlrlTEJbCz+TF8WV1ghvNCFDnL61S3v/QZiuzkwf6xVww+Pozs9P7v9mh8Uy8hYWNYYGJxYdq8c&#10;dCyjUzmJY1RuL6+wdW85ozsXghkAAAAAAAAAAAAAAAAAAHfddDLnaxGxGe1Hv/xsvvfD399cferZ&#10;r392/NaXI/OvTP4ueh6riPHsn60XzgB40OQ0lrAdzaiMaEejo89/MDr05HvVthWx/dp0/cWf591H&#10;fvexv2KIoYse1PSrW977Tex4U7NjYW/7DYv0f83PX/tBv/ZzdnFmXwMOP3d/9OMZg+6dO1CxPI5R&#10;XftinwQzAAAAAAAAAAAAAAAAAAAOyrmM2IyIL0XFG9F+8Nz3NldPvHLzxsaRv9y27c9k5W9HxMmI&#10;aCJq3EZO55RWlXAGwAMlMyMzo6oyMicf09WORkefuTw6curtaqudDWpExLJoRt+KEYacFgZy+tV/&#10;bukhZnew8/jsbv4crRrN2C2MMXhfFTsu3oBr1w9jzN8ni56727ImYYzusb+8LKSxYC+x/f67ZcEM&#10;AAAAAAAAAAAAAAAAAIADlhGbGXE2IiLay6e+K85//vc3F1783je+8YU/8LMR9V9m5GcVebyJGmdk&#10;tZH7+fv1ANwDOYkf5LRxVNWOR6MjT368tnHmO1F1eyuaMT+7P2I7jjETUDj4T/xJmKA7ZkZlRlY/&#10;QMCuuuu149oN0F+3v/3A/dSO5kr/ltr72s0HMfrxjIOOZURMwhgLx7Wg/7FkD0ueT8EMAAAAAAAA&#10;AAAAAAAAAIB74lxOvifaj55+ttm48Lvt1SOH/sbtiJ/OrN+siJMRNWoixpPpoW1MZtOuMjMXgAOX&#10;MfmInn6sVzseNYdP3Fw79vx3suLTqraLZnThjMWf45kH3quomEQLsioqu6F04YzSy9jLQf0K7qIZ&#10;e8jpdcrK2QTLCvdOF8iYf+6gbWU9anIPTu7D5RGNxXvI3mPOPCeYAQAAAAAAAAAAAAAAAABwL/Wi&#10;GTfiVly4+a3R5WOHf/fGkeN/pLL5sxX5SUScjMh28t1NKxXNAHjgTOfuZ2ZVO26a9aOfrh1/4TsZ&#10;o0+q2pxO8Z9EM6oqMisyt2MJ9+CjPbcOMfl1UpmRldN4gVrGrvrXKXNQ4GKH+e27az5gX1tRi+4+&#10;q+42GnbvzEcxMnLrufmAxt1W0b/3ZmXXvNjT8tZMRApmAAAAAAAAAAAAAAAAAADcc+dy8v3BmxGn&#10;Xx1/+LkfaS6vV9ysG7/cxGd/sM389Yg4FhHrFTmeTm3NEs0AePDU5LuLZuTakdujYy+8nbl2rarN&#10;iF40Y2a72l+AYdXh5SRQULm9HLFKtOAxtuj6rPKreNm6A2MZXeAiu/W7AksMu3e2tp+70Acdy+gs&#10;u/cGbt1bnr7xrhwyfU0wAwAAAAAAAAAAAAAAAADgfnn9tYgzZyMi2muH1+J8XBy9d+P0t67ffOqP&#10;NZG/EJFXMuJERrQV0eY0mtHe73EDsK2LGFRlF81oRuvt2vGX3m6aI1eqHWdkToIamRlVdS9CGbup&#10;rj/A3rqwSeZqkZNu3UXbD4huLIpcdPGLIcGLitlj9Leff+1uq1gex7jze2+79CKYAQAAAAAAAAAA&#10;AAAAAABwP53LyfcHb0acfnV89Ud/qHn3V34gr9w4/Suj8e0vVzX/W0Uez6j1ihpnRDSmiAI8cKYt&#10;jEk0o9rMzFw7/vx7zaETF6u9PYlm1CSZMCkWLEsK3OVx1SRSULm9fG+O/JAbELXY1W5hjIHRjS5w&#10;Mf/c0O2WbT8kuHEn+vfZ/u+9jO04RrfcPT/h/4YAAAAAAAAAAAAAAAAAAB4Er78WceZsxGa08a9F&#10;vf+j39NcuPHd7966vPHzVfULbeTljDxRkW1EtNO/0X6Hf6UdgLttO5pRERHN2rHnPhgdeer9STRj&#10;ks2oqEmzoO60yrC67BoE7K4LXmTuHr9YpL9uf/tV99PtomusTH8asv6i7XP6dZAqtv4PZee4Bt17&#10;u52f2Y0FMwAAAAAAAAAAAAAAAAAAHhTnMmIzI85GxGa0l371u/LD6xU34+bfXR/f/qmM+AcRcawi&#10;1yuacRsRURVtRETe+0nXAMzKzMjMmWhGtePRaOPMh82hp9+tdlyV0b2W04DCgX1+Z03iBZXbywxw&#10;UJeki2YMWXUauOhbJXexaPvaNUZx5yqmUYy4k3uvW7Gra2RveXb8ghkAAAAAAAAAAAAAAAAAAA+a&#10;cxmxGRERde2j9Tifl0YfXDr67o0Pj/5cRfsLGXUlI040FW1FtE1ERjQRmaIZAA+AfjQjIqLa26O1&#10;o89cGR0+9Xa047YX1DjwaMbMuLruAMt1UYvusb881KLtu+dXlJFb8Yv9BC/62w3PbexPF8ZYFMhY&#10;7d7rxzJm9jLzk2AGAAAAAAAAAAAAAAAAAMADaTpR9OybEW+8Or74G1/MD69X3IxPfyVH7U9V1q9V&#10;xvHMXK+qcRsRk/m0ohkAD4JF0YzRxlPX1jeefSsjP5uLZmQdQDSjcjtgwEDLohZDL8+y9VaMZczH&#10;LbpoxqAhLFj3oGMZETsjGcviGbvsYclzufA1wQwAAAAAAAAAAAAAAAAAgAfZ669FvHk2IqKufbQe&#10;5+Pi6OJ7R965+eGx/6CiPRcRlyPyRFPRVlYbk4nX1QpnANx3c9GMqnbc5OETN0ZHn30ro7lZ1XbR&#10;jMjpygc1lpp2mBigahK4yNxeXmW7RduvcGlrGofIyK34xX6CF/3ta2GM4u7p9r4okJFd82LPPWTv&#10;cdFrswQzAAAAAAAAAAAAAAAAAAAeeNNZzmffjHjj1fGlzS/m5dGLcfPoE78SET/dRPyDyjiekeuR&#10;OW4joonIyKwQzgC4r3rRjIhpNKNZP/rp6Njzb2U0N3rRjJqsfHfKBpWT7y5g4LfBAMuiFkOjGbut&#10;MzS6EbEjjrHKLdEPbPRjGfsJbqxi/v6auecGHXp+pX48Y/EOBDMAAAAAAAAAAAAAAAAAAB4Wr78W&#10;8ebZiIi6duuZOP/5LzSXrr/09o0rx/54ZvxCRFyuqhNNVVtRbQycogrAweqiGZPFnEQzRofateMv&#10;vZWxdr1qnNN1qrrCwd08ftcdYLkuitE9dssRMejkdevObz+zn+FmQxd3dvEOOpZRMRtnmXlt0KGr&#10;99i93+o9LiaYAQAAAAAAAAAAAAAAAADwUJlOJP1SRGxGe+nvvZwfXm/jen36dz6NtZ+MzF/LjGMR&#10;zVpEjLe2yfm//Q7AvZQ5KQdU1SSaUW1ms1ZrJ158u8nDH1e1mZmRVVVZk1JArVZamI8WLAoYsEQu&#10;OVGZe/cq5mMbi14bOozpVxfLmDwOt2j7g1QxDbL0n+vdh8P+72PZO9y99CKYAQAAAAAAAAAAAAAA&#10;AADwMDqXEZsREVHXrq7H23FhdPXC2ns3Lx//ucr8TzPqk6g4URFtm21FRbaZ1eY+/sw9AHfFwmhG&#10;jmrt+AvvNM3hK9WOcxJemGYzIqNWiGbMRwq2lkUzdted4i5u0Y9fDDn980GM/vYrxDJ2DGsavbgT&#10;d7r9nvuvnaGW/mvDD9+tnNPlvQlmAAAAAAAAAAAAAAAAAAA8tKYTS8++GfHGq+PLv/HDefn6OD6p&#10;W38nY/TT1dQ/zIgTTeSoMsZNRTbRZIhmANw3mRmZORPNiMxcO/b8hWb9xMVq2+kqkwRB3kFwgYH6&#10;gYu+Rc8ts9/Yxu4DW3HtyVcX2qiB4Yk7MR/JmIlnDBr+sjHuvQPBDAAAAAAAAAAAAAAAAACAh93r&#10;r0W8eTYioq5dXY/z8cHo4rG1b906fPyPVBv/eRvxSVYcr4hxG1FRmZFtNaaaAtw3GRlVFZkZbcUk&#10;mnH0zMXm0IkPqh1HREyDGpURUVED6gs5TQzk3DLLzZ/WZfGM/ex34D76kYvZ5Ts4/HQfB6k7c1uB&#10;jJ4c1OqomNyg3eOivS/n/2IAAAAAAAAAAAAAAAAAAB4J09nRZ9+MOP3q+NLnfqT5cL2NT+Lm/5Dj&#10;9ittU7+VmSebqozMcVSTs9sCcK9lTqIZTUa0FdFWjdY2Tl9qDj/97o5oRuakgsDd00UtFsUtVolm&#10;dOt2+1p1GNO4RU2/uuU7cdCxjIidUYzK3nODDj+/Uj+esccOSjADAAAAAAAAAAAAAAAAAODR8vpr&#10;EWfORkS0146sx9vNxdH7p05983df/fGfqYi/EBHjjDhWWbfb6Sbt8r0BcNAyo62IJieFhEk04+mr&#10;oyNPv13tuK2ZaMb9HuwjZj6I0Y9nDI1lLNvvCtt3FzanX/3nhmzbRTb6ywetYjuQUfOtkUGHr95j&#10;F8io3uPeBDMAAAAAAAAAAAAAAAAAAB4153Ly/cGbEadfHX/04g81Gxd+t716ZP1vtDn62ap8MyOe&#10;aKKNimonE04zKurO/pw9APvSZERVbUcz2nY0OnLq47UjZ96OdtxW1HY0I6KiBhYF2FsXyJh/7l5t&#10;f4e6QEZNv7rlgz3mJJQx81wvnjH/2mLLqhq1y2vbq1QKZgAAAAAAAAAAAAAAAAAAPLpefy3izNmI&#10;iPZG3IoLN785un5s/c0TT69/udr46xW5npFH2qhxTCbZZkVUlXAGwL2WmdFWZJNRTVa17XjUHHni&#10;+vrGs29lG5/NRDMyJoUN9m/+9GVuPzcfwBii2z5zf9vvU07jEjn96j93YMes2UDG/GvDD9+tnNPl&#10;gVtNjy2YAQAAAAAAAAAAAAAAAADwKDuXk+8P3ow4/er43c/9SPPWkWc/++zEib8YbfNHIuKblflE&#10;ZFZltBmR93KiLwDbmoxoK7KtzCaj2nY8ykMnb46OPns+Kz6t6kczJgv3e8wPrX7gYv75VffT39dj&#10;cEnmIxkz8YxBp2/ZORqwg5pGOUIwAwAAAAAAAAAAAAAAAADg8fD6axFnzkZEtBeefin+xed+X/Px&#10;seYfH9n4+MvZ5C9lGxsVcaiixt0mNZn2++jP/AV4gDTTXkBbMYlm1Lhp1o9/unb0+fOZazeq2i6a&#10;sVXPuL8jfgjNn7K7FbxYFOB4xHRnZyuQ0ZODT11O9zR/rvbYQe+YlYIZAAAAAAAAAAAAAAAAAACP&#10;j3M5+Y6IuPBG+96Nb4++8/+9eP36+Sf/dNs0P58VFyObExHVTuekZsRkfur9HDbA46bJyXc/mpFr&#10;Rz5bO/bs25lrN6odZ2aGaMY+9MMY83GLVYMXmXce2XiIVOyMYlT2nht06ubPVT+esfsOumN1j4IZ&#10;AAAAAAAAAAAAAAAAAACPm3MZ8cGbEW+8Or7yT8/mO1/7wbx688yvxfqhfz2rfi2yORGZTUWNp1OB&#10;UzQD4P7YjmZUk816Ozr+wvlsDn88H80I0Yxh5oMY/XjGKrGM+dO96vYPoX6souZbI4NjGfOBjP5z&#10;ex+/v6vRoFEDAAAAAAAAAAAAAAAAAPBoefP1iA9+cbL8asT1f/mpJr5V1/P6+NfWN25djMgfjoiT&#10;FXEzJnNUt2az5oI/AZ8RGZmTqcK5vxnDvW2z+2E/+5lu1v9T9fvYz3QfGRmTedT7nwXd9N/TPvYz&#10;u113UlbeT3+7zMiK3Nf7qtg6H92V3ud1isjKzOm5WXRf7b19TM9v3uE9021bveHsZycZEZWTM1P7&#10;/rcw3V3vfe33vpnce1t3876GETH9t53Tae2r3zPT97B1diL3NZ7t99F/R/s4x9P7bd/3Xreb7nbZ&#10;/qe073/fvTHM7GN6J0VFF82IbLKp5tCJa/XZzUPVfnY4myaqanKZKmq/1/qhlL0P+1UuZBfIiJi9&#10;hYbcTvPbrbr9Q6rLWvT+Bc7EM3Jrhd30AxkRsxvssfE0lrF1rIhohg8fAAAAAAAAAAAAAAAAAIBH&#10;y3Sa8WsRsRntpa++mJevjeN63fpbNb790xH1W5HxVE6m/bfdHNka8mfgAbgrmpx8T2IZk2hGZsb6&#10;iRffaUYbl6sdT5ImVVWTyI/P6GVq7tRMztv28qq67afdnkddP5Cxeixj/racj2fsfez+rrIEMwAA&#10;AAAAAAAAAAAAAAAAOJcRmxERUR9/tB7n8+LowqlT3/zGF378Z5qo/7oyMyoOtxG3IyZ/XF40A+De&#10;60czIirXjr/4fhfNiMzIqqos0Yxl+oGL+edX3b6/PB/ieMRUTKMYywyKZSwLZAyIZtRcnGNKMAMA&#10;AAAAAAAAAAAAAAAAgJhMVs2Is29GnH51fPXFH2oO/9619oN6+S+14/hDmfntjHiizajKaLtoRmtO&#10;NsA90UybArPRjHa0dvyFC836yQ+qbTMyMyuroiZ1gnrESw6rmD8V+wle9NfvLw8Nbjyk+rGKytnl&#10;XUMa23tY8HMXytg7llE5+3N3bMEMAAAAAAAAAAAAAAAAAAC2vf5axJmzEZvR3vqbx/PDL7zcfHzq&#10;md8exc2fiMj/aRSxUeNar6hxRmQOnCoLwJ1rcvLdi2ZEG9WsHTtzabR+4kK144hpNqOqchp0ePQ+&#10;p/fzjpbFLVYJXnTrZc4uP8Iq5oIV8wa//S6QMf/cHlvtEucQzAAAAAAAAAAAAAAAAAAAYNa5jNiM&#10;iC9FxRvRvv/i9zbvvPOD166df+pPVeV/3DR5JTJOVNQ4YvLH3iMior2PYwZ4jPSjGVERbbWj0dHT&#10;l0eHnnyvqq2Kmolm1CMWzdg14LBwg7m3349nPOLBizvVRSq6aMVuAYvF5lfK3nN7n/uZY9TssQUz&#10;AAAAAAAAAAAAAAAAAABYICM2M+JsRGxGe+U3n8t3vv4DefXK2q/GWvuT0eY/jMgnJtONJ+EMM1cB&#10;7p2d0YxqRhunr44OnXp3UsjYjmbkJBDxyEQzhoUaprowRj+Q0X+OpXY7O1kxpHcR24GM+ZUHbDwd&#10;wKI4R6X/7QAAAAAAAAAAAAAAAAAAYDfnMmIzIiIqXnqr3n/qW6OLR468c/PosT+cFX9h8kJuVNR4&#10;a1r2uK18hCZmAzyoZqIZEVF1ezQ68uS10aFT72Zb7fRTuaoq4xGLZiyKKCyUu4QZdnuNiNg+z5Vz&#10;53zQqZu/QP14xt4Xr/rHqO1xdHsSzAAAAAAAAAAAAAAAAAAAYA85+f6xr0ecfnV86XNfbC4/82Jc&#10;P3byr1eb/3ZG/k5EPlERFVVtjZqMiBDNALgHph2MZhoSqBo3o40nr42OnjkfVeNHOZqxp+6tVk3i&#10;GJP3v/3IUhXLgyQ1OJbRD2Qsem33zbtAxvw4up8FMwAAAAAAAAAAAAAAAAAAGOb11yLOnI2IaD9+&#10;4lScf+Vsc+XUmd/+JOvLlflLkXksItairXFVZjdF+z6PGuDRlxltRUSTUZFV7bhp1k/eWD/2rGjG&#10;Il00g6X6sYrK2eVlIY25PSz4uQtl7B3LmIly1M7xRAhmAAAAAAAAAAAAAAAAAACwinM5+Z5oL774&#10;SnP1nVdufPTW0386b9fPR8THkXEiosbZm6ItnAFwsJqMiLaiyYjKrKrbo1w/fmv92HPns+KzxzKa&#10;MXmfk8duuXuepSrmghXzBp++LpAx/9weW+0S56jc3qNgBgAAAAAAAAAAAAAAAAAAq+uiGZvRfvyb&#10;z+b7X//+vPzR+v96O8dfrqrfjIgTNcqMtsaVZiYD3BNNRlsR2cUx2nGT68durR1/4XxWfDoXzcio&#10;AfWC+2zfQ1zWA/EraU9dpKKLVuwWsFhsfqXsPbf3+Z85Rs0eu7+1YAYAAAAAAAAAAAAAAAAAAPtz&#10;LiM2IyKi4qW36sLT3xpdPrrxnZsbx/6tiPqvImpUGUei2tsREdFG5HjZDGYA7oZmWhSofjRj7chn&#10;a8dfeHsumlGR8cBGM7ph7WuIVZMwRvfYX/ZraFe7nZ2sGNK7iO1AxvzKAzaeDmBRnKPmNhfMAAAA&#10;AAAAAAAAAAAAAADgDuTk+8e+HnH61fHlz3+xuXz6xfjk2BN/tdr8wxlxviqfrIw2a3uatnAGwAFq&#10;Jt87oxkvns/Im9Pno6omRYrdOwn3XMVsy2PlaEbuEmbY7bXHXHeGu1hF5Vy4YtCpm79O/XjGHtew&#10;5qIYtT2ORYcXzAAAAAAAAAAAAAAAAAAA4M69/lrEmbMREe21J56J86+cbT4+dfofHz40/snI/Gq0&#10;ebyaaKKpcdVktnKWaAbAQZuNZhy+vXbspbczR59UtdOE0TSbsVKR4mB1gYycJhL6y3vqfrVUTeIY&#10;mdvLfu3sKnc5PTW4M7IsjNFFM3Y/RhfImB/LorEJZgAAAAAAAAAAAAAAAAAAcHecy8n3RPveC9/T&#10;vHv1uy9/euXoz0cTfzYixlFxNLK9HU3EdAq32csAB6WZfM9EM0Zr7drRF97NXOuiGRFVVVnLSgf3&#10;1IF1O7poBkt1UYwuWrFbwGLJHnrLGdvxjG554KbTn/vHXhTsEMwAAAAAAAAAAAAAAAAAAODu6qIZ&#10;m9Fe/OrLeWn0Ynxy9MQvtdX+wYj4Z5X5ZEVUVLWVmTkWzQA4UP1oRrU5iWY8927moWvb0Yyoisq4&#10;jyGjioqM3HrMvSILi0wCIJPHbrl7nqW6i96MjJSYAAAgAElEQVSPZczY8/R1YYx+IKN6r+2tH8iY&#10;j2UsOrxgBgAAAAAAAAAAAAAAAAAAd9+5jNiMiIi6dutUnP/82ebaMy+8cWTj2Fci8n+MiKMRsRZR&#10;4xpNZzG39220AI+F2WjGoXZ0/MV3m9HG1S6akRVVXbHiPthXIKNvWetDLGNXFZMwxbx+tGJvu53j&#10;Pc5/zQU65o63bGvBDAAAAAAAAAAAAAAAAAAADsj0L8x/KSIi2vee/3zznX/x/PXr55/50xH5H0bm&#10;9WjzeIzb21mTadyqGQAHpJl896MZTUY0R5+70EUzIjOioiorY0e24N6oqMjp16pbTsY/fewvLwtp&#10;EBGzYYzKna8NvxTdytlbHrBVzo5ht/H0CWYAAAAAAAAAAAAAAAAAAHCwzk1nu25Ge+Ufns53vva9&#10;eeXK+q+2TfuViPb/iiafqIqKqDYqpyubBgtwIGaiGdWLZhz5qNpx5jSaEVFZVRX3KJxRd3yYXcoK&#10;uWp84/FRsTNKMROrGHTqll27AdGMaSBj2a5229r/KQAAAAAAAAAAAAAAAAAAcPDOZcRmRERUvPRW&#10;XXjqm6MLh+L3vtG8/dMZ8dcj42g0sR4ZtycbtBFZ92SSNsDjaGc04/n3m0MnLnXRjKqozHvzSVxR&#10;kZFbj93yKnuYPNQkjpG5vexXya66WEUXyOjHMnLwqcvYjmN0y93zu+tiHd3x+seeD3nME8wAAAAA&#10;AAAAAAAAAAAAAOAemU6k/bGvR5x+dfzR9/x4czj+wPjirZN/ISL+WERcjcjjbbW3I5qoyowcPl0X&#10;gIGayXc/mpFN5NrGmYs7oxnVLyAciBwQVlhuGmroAhkzLy14jhnLohTZ9S/23sOS5wdsPL9p7+fK&#10;vfcgmAEAAAAAAAAAAAAAAAAAwL31+msRZ85GbEZ76/WX89IXzzZXjh769fFo7ctV9VtNNk9lVTUR&#10;bbSVkVXCGQAHoBfNiLaiqh2tHT19abR+/MN+NCOisqoqqnZ8FlevclD76Gp021RU5PRrtf3MZRWy&#10;F88Qy9hVd5azJoGKymkoY6U9ZO8x557bW3fsrO3liGGtDsEMAAAAAAAAAAAAAAAAAADuvXMZsRkR&#10;X4qKr73VXrjxzdEHJ0++9Ttf+LGvROZfq6gjFbEeGeOozKhK0QyAA9CPZkREtDUaHTtzsTl04tJ2&#10;NCMnNYu5jEEXuajp1+qxi9jaJgclEubV9mMXyOhiGTvbHvRULI9jVNe+2NOylWqX17ZXqZz9eWuv&#10;Qy5dlWAGAAAAAAAAAAAAAAAAAAD3S0ZsZsTJr0ecfnX80Qs/0Bz+vWvtpXrxz0XkH4+IjyLa41Ht&#10;7cgq0QyAA9KLZlRERVujtaOnLzXrJy5VezszI7OyKiujlzboxy72E76Yj2usvo8l63XRDJbKabAi&#10;58MVMTBYsaWLY2QMCmV0W+XsGHYbz+I3kIIZAAAAAAAAAAAAAAAAAADcZ6+/FnHmbMRmtLf+5vG8&#10;9IWXmytHDv162zb/RlTzTyKbJ7OyMqqdRDOqoko4A+BuajLamjxWRERbo7Vjz14aHXrqQrW3IybJ&#10;oqqojKraUbtYURfGWBTIWG3X0zhG5iSUwZ4qdkYpZmIVg5oXy871gGhGzUU55nY1NHUimAEAAAAA&#10;AAAAAAAAAAAAwP13LiM2I+JLUfG1t9oLt745unDqifPf+H0/9gfbav9aRW1U5Hpk3I7KjMxJOAOA&#10;u6utyJxEM6odj0ZHT18ZHX7q/Uk0IzMrJ+miO+tl7Ihk9OMZ868tVjMP2zuaxjNYqotVdIGMfiwj&#10;B1/WjO04RrfcPb+7LtbRHa9/7PmQx+IdTI4lmAEAAAAAAAAAAAAAAAAAwAMiIzYz4uTXI06/Ov7o&#10;xR9sDv/etfbD/K4/H5F/LKKuRsXJyLgdmTUNZ1TU8Om9ACzX5OQ/VRXRTD5bq709Gm2cvrodzYjM&#10;ysrMrKgaFrdYrAtkzD83ZMutSMN8HENLaU/LohTZnda997Dk+QEbz2/a+7ly4OEzI6oEMwAAAAAA&#10;AAAAAAAAAAAAeMC8/lrEmbMRm9He+pvH88MvvNxc2Vj/9dvZfrki/klFPJFVlVFtVGU0EZGiGQB3&#10;S2ZEtAuiGYeeutBFM6Zli4yKyljtM3g+irG9u9gR0Fgywp0Drmk8Yz6gwYzuzGdNAhWVsfLV24qV&#10;RM4t77Gjmj121vZyxNBWx/YxBDMAAAAAAAAAAAAAAAAAAHjwnMuIzYj4UlR87a32ws1vjS4f3fjO&#10;zY1jP5WR/11lHq2KtYgaR1VGVUaWaAbA3dJkRFs5E804evrK6PBT73fRjKysgYWLGV0gY37TIbuq&#10;qGmboRfI6Jb9GthVxfI4RnXtiz0tW6l2ea13jPlNur0OvXS96y2YAQAAAAAAAAAAAAAAAADAAyoj&#10;NjPi5NcjTr86vvz5LzYXb34urtw48+cq2v8oMz+JiKMRMY6sisqMHDzlFoA9ZC6IZmycvjqJZoy3&#10;oxk1SVgM2WfNrdaPZ8y/tnBMkdtthpqEFipj0kzKldsdj53JudoZrxj227N6j11hY+9QxvwxujFs&#10;X7sFMY2Fh58dpGAGAAAAAAAAAAAAAAAAAAAPttdfizhzNmIz2huvn8wLP/pKc/Xwoa+27fjLWflm&#10;ZZycTNeuiqqMaO/3iAEeGYujGc9cbQ4//W601VZOqwm1VbxYml7ohzFyLrKw6Lml+8nJupkZNa0w&#10;DAouPMYqdkYxZmIVe56/XqVkx8oDohnzsYy5X9V7H34aROkeMwUzAAAAAAAAAAAAAAAAAAB4CJzL&#10;iM2I+FJUfO2t9sKtb40ub2x88+NPD30lq/5WZXM0KpuIGEfldN7t0jnbAKxgZzRjPFrbePrj0eGn&#10;34u2bSf1ir2rCfNBjH48Y0gso5Z8rg/d/nHWhTG6x/7yfEhjyR4W/Nxd8r1jGTNBk7l4xqDYSe5c&#10;STADAAAAAAAAAAAAAAAAAICHREZsZsTJr0ecfnV88fu+2Hx08eVPrn7n9J+Kts5F1O2IOhrZ3r7f&#10;IwV41CyKZjQbT17bimZEZGRO+he7FIu6QMb8c4PG0Ats7Gf7x1XF8jhF7pk5md/T/Mp7n/vd4hyV&#10;qxy+JuGMzIgqwQwAAAAAAAAAAAAAAAAAAB4yr78WceZsxGa01752Jt//P78vr15Z/ztN5s9G5Dej&#10;mpMZ0famAVcMmdELwK6WRTOafjQjoqoqpxWLrc/e+ahFF7/ollceSy+esZ/tHxcVSyIVC+IZu++l&#10;r99E2WMnNXf8mo1nDBpCLf4VLpgBAAAAAAAAAAAAAAAAAMDD51xGbEZERMVLb9X7T39r9OHGof+n&#10;Pdz8ZFb79yviZEREZLa9KcGiGQB3aC6aUdvRjFPvRdu2lZGZWTWXY+gHLuafH6ofyOiW50MczOrH&#10;KeYDGVtZqb33EtP0xoLnd9cdcyuQsct4lh8+J9GMzO3lEMwAAAAAAAAAAAAAAAAAAOChlZPvH/t6&#10;xOlXxxde+WLz4ZUXPrpx9cQfrzb+YkQcyqhDGTHeXtnMaoA71YtmREREtePRaOPJa6PDT0+iGRGZ&#10;kVVVGRE1H7W4W8GLRQEOZs1HKWZiFYNO3fz16ccz9r522V+lt1w59PBLjpEpmAEAAAAAAAAAAAAA&#10;AAAAwEPu9dcizpyN2Iz2w6++nB82L8Ynx0/+lTbj36uqSxV1LKPGMTvDVzgD4A70ohkV0UUzntqO&#10;ZuR2NCMrq6JqPm6xSvCiW/dOIxsPk5r+p+aWV9o+eoGMnhy0o/6vzfnrtOi5xQPoIh2LxrH79pP0&#10;ytZjf7lKMAMAAAAAAAAAAAAAAAAAgEfAuYzYjIiIuvbpqXj7lbPNRxvrv5Fr9RMZo9+qyJORWZHV&#10;rjhdF4Al5qIZ1UUz1g6f2o5m5GwmoQtedPGLwceaW3fV7R9G3ZnrxyaGhS62t+9bdfudQYx+PGPv&#10;WMbMb9vecbP23Hq64pK1ptEMwQwAAAAAAAAAAAAAAAAAAB4R0wm8X4qIC2+0F258a/Teoeadf55v&#10;fSUi//uoOhaRo4wcx/as35WmDgMwqxfNiIiIasejZuPJa6PDT78XbdtGRFZkZWVmZHWxjNrHx28/&#10;trGf7R8m/XfXD08MTT5VbAcy5repAb2L2T3Nr7z3ue8fe1G4Y7BpHCMyt5enBDMAAAAAAAAAAAAA&#10;AAAAAHi0nMuID96MOP3q+OorP9YcfucPjC+dP/FnMupPVtS4Ijai6nZtT9l9tGddAxywXjSjIibR&#10;jNHGU9ebw0+/X23bRk4jRbVVuqgcXmzYoYtmPOr6sYlF4Yml28XiSMWygMXyvfRl77k9zn3NHaNm&#10;jz3oytWSQfaiGYIZAAAAAAAAAAAAAAAAAAA8el5/LeLM2YjNaG/95st56etn8/LNZ/9uRPybkfEv&#10;IvOJjLw9XbubBSycAbBPXTQjJzGD6qIZo8On3su2bTMzIyfNhJX3Pf2qocGGh9yi4MUq+nGKyp2v&#10;DTt93a/G+ZX33rg75lYgY5fxLD98bscxuuW54wtmAAAAAAAAAAAAAAAAAADwaDqXEZsREVHxatSF&#10;H/2e5spTz/3ft+PQT2Tkr0fFU5FZkdnW9hRe0QyAfcrMqKqIZhLNiHbcjDaevD46/PT71bZtRGRE&#10;VlV1NYbVjxH5iOcydgYmBkcmpubXn4lVDNrX/KXpxzP2vmwzsY/e8uBaSi05Rs7uQDADAAAAAAAA&#10;AAAAAAAAAIBH2HR28GsREdF+8MIrzZXrz1395PKxfycifrHa9khVrTeR49iahvuoT8UGODiZGdHW&#10;5DEiqh2Pmo2nruXhpybRjIzMLppRUbGkwJDRvby93H/uUVWxeiBjfvuIXiCjJwedun4YY34gi55b&#10;PIAu0rFoHLtvX5MwRvfYX54LaQhmAAAAAAAAAAAAAAAAAADw6Ds3na27Ge2Hf+/FvDx6IT45dvIX&#10;R5E/HxEfV+XRiLh9P4cI8MhoMqq2ohlV7Xi0tvHUtdHhp9/bimZkVu2SUugCGfOxjHzEo0Zd1KIL&#10;Tawaz5iPYnThihX2sODnLpSxdyxjZry942YNzFHlkrW6aEaPYAYAAAAAAAAAAAAAAAAAAI+Hcxmx&#10;GRERde3TU3H+lbPN5aOH/v5oNPqZyvZ3IuKJjGpja2bwSjOMAejJmIlmRLXjUbPx5PU8/NT71bZt&#10;RGRGVlV1RYYd20fETCTjUY9l3OlvnYrtQMZ8aKMG9C5m9zS/8rDRdcdeFO7Y+7C1/Zg5+V4QyugI&#10;ZgAAAAAAAAAAAAAAAAAA8BiZzhj+UkRceKN9/+Y3R1eOrH9jY+P4T1Rb/0tFnpysVm1sTdAGYD96&#10;0YyKmEQz1jaeurYVzcheNKMmvYdF+3ic9IMXi8ITS7eLxZGKZQGL5Xvp67dM9rgO85GOmj32nlex&#10;C2MsCmQsiWYIZgAAAAAAAAAAAAAAAAAA8Pg5lxEfvBlx+tXxe5//4eadD5+5/tlHJ38+M/58RIyq&#10;cj0jxtFGTGb97pzEDcDeMjOqKqfRjOqiGaPDT7+3Fc3IrJrNLTx2FgUvVt5Hzj52smJIsSK2Axnz&#10;K+99aebjHP3lQVd2PogxE89YvAPBDAAAAAAAAAAAAAAAAAAAHk+vvxZx5mzEZrQXv/pCXho9H59s&#10;nPhr2bY/FxEfV8SxzLgdTUZkZGRUlXAGwKqmH6CZ0yhCteNRs/Hk9Tz81PvVtm1EZEZWVXXFhsfO&#10;fGCiWx6iH9voHmdiFftKkfTjGXsMZC6Q0V+9coXDbwUy5p9bvLpgBgAAAAAAAAAAAAAAAAAAj69z&#10;GbEZERH18a1T8dYrX2guHzv8f9Sofjoi32yrTkZmGxUVGTmZFfx4TuYGuBO9aEZFTKIZaxtPXduK&#10;ZmQvmjGJEz02n7UV07DFPs3HNuZfG7iX2A5kzMcydhnckmOuEvyImlsxc/u5+YBGj2AGAAAAAAAA&#10;AAD/Pzv3FiTnnd/3+ft7e3AmCZ4AcqVdy7tcOSnSF7GsVZXKN3vve9wlsqzotCnbUawo5XJsI7HL&#10;dpVccS7sJI7jU5xUUqYTnxKXIylVlOOzEllxmZRWiXYdi6slBiAOJEAQ5PT7y0V3z/Q0BpgeEIcB&#10;8DzF4fv22+/h//Y03rn6fwAAAAAAAJ5y88nBX02y+fa4+fE3J1ePHP+167eO/FCl/k66n0uSdMaa&#10;3GXmLgB3tRLN6EU0Y3Lsxfe2oxlV3Z8pH/F46eyEJRahieXYxDrhidVP607xjLuP4k7ufpLla9VK&#10;5qRrv6MXl5gHMlb/xO7zJ1cwAwAAAAAAAAAAAAAAAAAAkuR8JRffSc68Pr305e8ZPvr01Y8+uvzM&#10;H0jlv0z30U42kpqmu1Lp1F1nGAOwh6VoRpKkx+lkOPH8jTr2woUexzFJVaq7u3L3ksMTYTk2cbfA&#10;xa4oxZJeef+2gMW+xYrFTotlrWzbf/x3GudasYxePcFSPGP1vRWCGQAAAAAAAAAAAAAAAAAAsPDm&#10;ueTsG8lbGa/+ve+sq0e/Ix+dfO7P9DD5qUrfTPfJqtpKd2XspJ/8ydwA99tSNKOTWTRj48QL17ej&#10;GZVKqjtd3d3pfcoJj6lO0ruKE71vPGN5e+f2YMXCerGM7LPTPifonTFVZ1df427xj52dencgY6/3&#10;7kIwAwAAAAAAAAAAAAAAAAAAlp2v5K0kSV+/9VLe/eIbw7XjGz+brh9O8s3unK6qrSTJJCWaAXBw&#10;K9GMXkQzJsdeeK/HaVel0tVVqV6v/PDYqZ5VLeZpkMxudieasY7lwMZBjpsfvbSs+U8vLfe/9rK7&#10;hT72tBrEWI5n7BPLSAQzAAAAAAAAAAAAAAAAAABgD/OJw19Nsvn2uPnxNyZXTx77la06+gOp/t/H&#10;7he6qtMZU12pdEo4A+AglqIZSZIep5PhxIs3hqOnL/W4le1+RPV6BYfHTNdyoGJnvRab9rDY3Llz&#10;HKMrdzx+zZHtf4LeCWTMkidLY+wDXH4RyFjdtgbBDAAAAAAAAAAAAAAAAAAAuJPzlVx8Jznz+nTz&#10;te8Zrt545drNK8/+3lT9hU6fTGeSYZim5nODRTMADmQpmtFJ0uPWZHLyzNXh6PMXZ9GMqu500tXd&#10;nV6zpnDILW5iEZ3YDk+saTlWsXz8wc6zV7Bjsf3ug++VXVbHs6/VX2PVzrbVgMYdTNbaCwAAAAAA&#10;AAAAAAAAAAAAnlbvvJn8zj+bvJW++bPP1afXj6fH+kcnXvjo20l+R5LjlXySymQWzujeNdt3qNlM&#10;5EVS46B2H7c48YHPs3xcVapTqTr4eXp+fJKqe72n+VHVVTX/bOqg51lMCh+qtke07izrPc41n629&#10;NJx7OUkl6Zp9Mr3zCd3bmJbu616/N7PvXm2f716GkaRmv6f5tPqDf2fm97D96aTuaTw797F8R/fw&#10;Gc+/b/f83VucZvF12fmndM//vpfGcG//JpPFp/oZft/bdzH/bO7130IW/z7XfvZVKp3taEalx2E4&#10;+uzNjOO0tz46VcOkutOf5dl1mHSSmv+p2P4a1+IJUru/1bXzdFn+hSyiFJXedfz638TFN2dxwPpf&#10;wdviHL103XW/NItAxvZftZXlGjbW3hMAAAAAAAAAAAAAAAAAAJ5W5yuzycXpmxdP182Lp5Pnr/zN&#10;55//5Fup+k/GzheGMR/2kMksCJBOP94TugEepkqlexbN6O7qcWsyOXnmWpIaP7l6poaN2Ru1nWl4&#10;bJ+xO/WP2XKeypi/l33vrOf/r650VboW6/Pj97W4yFJu5bZtdxv/7a8P9FtZ6UrtimesvncXw1p7&#10;AQAAAAAAAAAAAAAAAADAU297Am/n87/emy99c3Ktrv/CZNz6oerxF7tyOl1jdc1iGUOS4bGdzw3w&#10;0C1FM5Kke9yaDCfPXBuOPn+xx63MahrppKu7uxftiMdIJ/NIxtK22olOrBPLqF6OW2R7ff2MyN12&#10;WqvWsRPIWPoN9EFiGXuFMQ4Qy0gEMwAAAAAAAAAAAAAAAAAA4ADms5m//58kyfTCcG1y5eSpb29M&#10;nv/hJH+906fns4fHjI/dPG6AR24ezUgtwgm3RzPSnVlVox+/52zNx1yzm9gVy6g1b6erVo5fu5SR&#10;ncLF4phaWt9/AKtRjO3Qx7pWgxjL8YwDxDISwQwAAAAAAAAAAAAAAAAAADi4N8/Nlmden7735e8Z&#10;Nm+8+MmtK8/9kSH5U6nhWHc2MgzT9NozmAGYm7Uw9ohmHHn2co9b81ZGz6IZ61QeDpG+LQoxe11r&#10;Ni/qDpGQXrQv7n1k+5+gV+IeS0OpPsDlF4GM1W0HJJgBAAAAAAAAAAAAAAAAAAD34s1zydk3krcy&#10;Xvq7n6vLG6/mxqnn/mJP85M1yY0e+2RVtnYOeKzmdAM8UpV5NGOYZxHGrcnk5Nkrw5FndkUzklTP&#10;Vg79Q3YxwOpOV+2EJ9Ye+uy4neNrd8BiLYvGSC2tL7bfffC9ssvytVff2/scK4Os2tl2W0hkf4IZ&#10;AAAAAAAAAAAAAAAAAABwr85X8laSpD/85KW8+6U3hmunjvzcmOHHa8g3xsqzSU9Ti1nOh39CN8Bh&#10;UVXpcUzVPAdRGYZTr1wejjy7K5pRtV/t4dGblz1Wts6G3ZV58WI5YLGXvW9z+9B9R3Cw8+51ne0w&#10;xtLputa5fO8EMlbjGPcQy0gEMwAAAAAAAAAAAAAAAAAA4DOq2c9Xk2y+PW5+/I3JtWPDO598eusH&#10;a8w/Stfz6YxJxnRm0QzhDIC11DCku1NV3eOYyjgZTp29PBx55nKP03k0I12zlMOhfbZWz7tJ8+XM&#10;vAOya9S1/NYdzzM711LAYv8RLF1z/ncr60Q6Zm8vX6fGnXhG9bq5jdXh1O6Ixj0QzAAAAAAAAAAA&#10;AAAAAAAAgPvhfCUX30nOvD69+OWvDNde/eLVm8dP/miS/zbJs5nN7Z1FM5KIZgCsp1Lp7ppFM5Jk&#10;nAynXrlcG6euLEczkq7uvsf8woOz13h2BS/2KE7sDmH0Hc4yj22sXaxYjmXsOsvdj6qVQMZSQGPt&#10;YMdyIGM1llH3lNwQzAAAAAAAAAAAAAAAAAAAgPvmzXPJ2TeSZLzy6ncNl371N+fqN87+iVT/ySST&#10;JEeSTNOp2aRvANZRw7AdzciYVDLZOHnmSm2c/KB73I5mzFYOV5CoZgPbXu6sz4MXex6TpfdnkYvl&#10;4+8U0NjbnsmO+Xn3P8+uMd7LJ3u3hMk9xjISwQwAAAAAAAAAAAAAAAAAALi/zs8n/76V8eYvnK7N&#10;X3ytrl0++leH1H+QykdJTqZqqyqzHetwTewGOKyWoxk9jklVJifPXKrhxFI0o7sq9y2a0UnSs5Mt&#10;rx/k+OVYxq77WTQr1jzT8vGLoMb+xy+HMVZ3XmMA85tdxDt2hzzWuXzPohiL5fL63UIaaxDMAAAA&#10;AAAAAAAAAAAAAACA++18JW8lSTqf//W+8OI3J1dy/a3JOPxgkv83Y59O1dZ8SneJZgCsZ1c0o7uq&#10;hkxO3R7NyP2MZsxDFYvoRa0Zeuj5Mavn2iuecfez7HX8TrTi7lavsxzP2D+W0bX79c441mx93O0+&#10;1/4M9iaYAQAAAAAAAAAAAAAAAAAAD8R8MvL3/5MkmV6oK5P3Twz/zydbt353VX4+3c+nM4pmABxM&#10;JXtHM+rYh/czmrEIXiyiFweNXSwHNlaPqe51ixNJ7nDNfY/vpeUikNFLyzWuPo9mVO+sr20RC+me&#10;xTGqdtbXjI7cjWAGAAAAAAAAAAAAAAAAAAA8SG+emy3PvD7d/PJXhssb/8bVr//17/9ap//7dJ5L&#10;p5KM29EM4QyAuxuG1DCsRDMmmZw8c6kyuTnfnp5FKar73uoMB4lj7GX12F3xjLXO2/Nx3H58rXVH&#10;d7pG3+W9nV12xTGWrlfrtj7ueO5e8/7vTjADAAAAAAAAAAAAAAAAAAAetDfPJWffSJLxg9/6ueHY&#10;69f78ttf+GOV/uNJJkmOpDOdxzMimgGwv93RjLFqcqQnpz73XmW4uRTTyDyecaDnauf24MVBj0/2&#10;jm7UWkNZRC3ucPzaQ1ucp5ID/GnpmoUxFsvl9V732lU7cYzF+mL7fSCYAQAAAAAAAAAAAAAAAAAA&#10;D8P5+QThtzLeeueZev+Xv1BXPn7lv+uxfipj3xirT6ZqK51Kp0QzAPZXyR7RjFffq9RyNKMOGs1Y&#10;RC0WwYuDxjNWoxhdtbRtnXPt3mdxfC/iE/u6060u4hn7XH358KX1rjVbHXf6qO9TLCMRzAAAAAAA&#10;AAAAAAAAAAAAgIfnfCVvJUk6r6c3v/LacO3kxs+l6oeH1L9O97Op2upOi2YArGEYUsOwO5qxcWyc&#10;PPPqZro/vZdoxmd98HZWAhfL79V6xYmu5VjHLGCx2LbeCGppufreGodvj2H52mtcOpnFMqp2lsvr&#10;6zdL9iWYAQAAAAAAAAAAAAAAAAAAD1XNfs4l2Xx73Lz1zcm13PiVYTr5gXT+SbpfqMqYSo/j+vOT&#10;AZ5mu6IZ43SoyfGtI6c+9+17jmYsBS9Woxd3PS63Ry2Wz7Vu8GI5UlFd6Zpty1pjWd1nOZ6xz/Hz&#10;6y6/3rmPtVofdx/jAT7L/QhmAAAAAAAAAAAAAAAAAADAo3C+kovvJMn0wnBlcvXU0fc3hue+1uP4&#10;1zo5nTEZqsfq1KiaAbCvSnZFM3LkxKcbpz73G+n+NGtGM/YKXhxoDEthjNXQRnWvH7yoReBiZfu+&#10;emm5CGT00nKNq++KdawENPa9fO8sq2Y/i/XP8LnuRTADAAAAAAAAAAAAAAAAAAAelTfPzZZnXp++&#10;9+V/a/jWb5z95Pq3XvnDGfOnUznWqUmS6XCQycoAT6thSA3DrmhGHTmxNTn1ufe6x2ln/2jGavBi&#10;sb6u1UjGrnjGWrGMnWtVMo9OdGo7orGfO11jrwDH7bvsimMsXa56vVzHnc+9bixkfYIZAAAAAAAA&#10;AAAAAAAAAADwKL15Ljn7RvJWxmv/8Ex9+59+ua7deuW/rqo/VMk0VceTTOdTjdeftQ3wlFqNZgwb&#10;xz+ZnHzlvYzjNH3naEbn9uDFQSxOtKyxcMIAACAASURBVB3IWB7T2tGNyt5xizWCF7ftuzjXmkfN&#10;mxyL5fJ6r3vpqp04xmJ9sf0+E8wAAAAAAAAAAAAAAAAAAIBH7XwlbyVJOq+nN7/ypeHq8SN/e6jh&#10;a+lxsyunKtmaz18WzgBYw3Y0o8dhOHrq1uTk2fe6e5pkz2jGImqxCF501fb6OsGL1X12H3cvwYjl&#10;eMY6x99pjGscP/8Ds9eputa4+t0+nwcQy0gEMwAAAAAAAAAAAAAAAAAA4JCYT2g+l2Tz7fHCx9+Y&#10;XM6H/9d048gPpfMrnZyuZKtm05KrZnOYhTMA9lDDTk6hMqTHcRiOPnNrcvylzR7Hzmo04zNer5Nd&#10;gY1d79U6xYnlM63uvDq6u4Ux1jn+9rd7fkjXvMzUO+trWdzz4i9ULf+1ejB/qgQzAAAAAAAAAAAA&#10;AAAAAADgMDlfycV3kmS6mSuT68fy6ydOfPi7qvNzSU6nZqGMns+IbtEMgD3VMKS7t8sKPY7DcOy5&#10;mxvHX7jQPY9mzBMX6fRy8GKxvo5Obtt3+Vzrnmdl9Nl5vK8GMNapbyzHM+6+/yKMsR3I6JX31hzx&#10;rljGrqGsfYYDEcwAAAAAAAAAAAAAAAAAAIDD5s1zs+WZ16cXvviV4dunf8uNT04d/z2p/JWMeaaT&#10;SmXsA8xjBngaVSo9jqlZtKG7x6GOv3BjOPL8xR7H+Q6zrkU+Q4Co51GIXolD1CIisd5Zsl4cY7Ff&#10;Z/cxy4GM5X3urpZ36ZV4xlrD3mPHxX3fUyxkPYIZAAAAAAAAAAAAAAAAAABwGL15Ljn7RpKMF1/+&#10;zcOFX/5Srv7a2T+Zof9EJUfS2UgyrZ25zQ9uVjLAY6yGpLtTwyyx0ON0MjnxwvXhyDPvz2Ma1d1d&#10;3dVV3VWp7tviF3vpzKMYS8tdx68dy9g14hwkeLE0kjW27bFL9g5kdK1RZVoOY6ze64FiIQcnmAEA&#10;AAAAAAAAAAAAAAAAAIfV+flE47cy3vyF07X5i6/V1Zuv/tWu4Ser6lYlJ5JsLeY0i2YA7K0q6XFM&#10;DUMnSWccJifPXBs2Tr3f4zQ1CzsctFKxHcbYK7CxCGgcYJS5PZZx0ODEwY7r5d16p8C0ONP+l6vb&#10;Xy9CGQ8wlpEIZgAAAAAAAAAAAAAAAAAAwOF2vpK3kiSd19Ob3/ul4drxjZ+tsX40ybvVea6Srfk8&#10;52rRDIC9DUN6HKuGodNJp4fJqbPXanLiWo9b1cOQTrq6q6t6neDFaiRjdzzjbsGIdR7VBwlOrO67&#10;RjRjKZBRK8NZfb338b2zXAQyFusHjoUcnGAGAAAAAAAAAAAAAAAAAAAcevOJ1+eSbL49bn78jcmV&#10;fPgvxnH4kUr+eZLT82hGL6YsP+IBAxxOlaVoRifpYeOZz71fk5PXepxWVWWpIXHXZ+nizUUgYzmW&#10;Ud379CpW31wENnppua7tkSwdv38so2v36+V4Rq/T6qg77LSIZjxgghkAAAAAAAAAAAAAAAAAAPC4&#10;OF/JxXeSZLo5XJlce2Z499azt36oUj/TyYtDMtbOVOUWzgDYw1I0o5eiGUMd+3A7mtHdNYs+7Pkc&#10;7cxCGXuefq1gxH5hjIMEJ1b33f/RvxzGqN7jvXUvvbjXmv/1eYgEMwAAAAAAAAAAAAAAAAAA4HHy&#10;5rnZ8szr04tf+spw7f0vffzRtRO/b0j+aifPjElSGXs+31k0A2APq9GMSk2eeeVSDUdvLEUzKrNq&#10;xt7RjKpUd7pqe/0zDWjfiMY6xy/W99m7b3+9iGesFcu4070u4hkPgWAGAAAAAAAAAAAAAAAAAAA8&#10;bt48l5x9I3kr45W/85vq6i9/PjcuPvdHK/Wnh+TYkEwqmYpmANzFcjRjHKuGSTZOvbpZdeSj7rGq&#10;ahbTmNn1HL1THKM/czBiEc24V2scOx/6IpCxfGe9zqW7Z/e4WK6+95BsPLQrAQAAAAAAAAAAAAAA&#10;AAAA98/5ynyWc3/47kvVsxf/zamzH7zbnT+aqmPVfatn8QzBDIC93B7N6I1TZy9u3bjwSvf0eNXQ&#10;8/hQV3f3LKORrspiubxee0UkDjqgA++/+HuwvLyz7VBGZrtX74Qy1rr66v3dKZ7xgA0P9WoAAAAA&#10;AAAAAAAAAAAAAMB9tD05ua+/+1Le/fk36urNs3+vevzxJJeTnEiyNZ8P/XBnMgM8RnZFMyZHx41T&#10;r1yoTG51920Vir5DGOJgsYzl064XutjfGudYCmTUSkpp9fXex/fOsmp3LKMfbptJMAMAAAAAAAAA&#10;AAAAAAAAAB5ri8nWSb6avvC9rw1XTxz7PyfT8Qc7/c3qPFfJVj/smcwAj4v5I3QlmjGdHH/pYnU+&#10;ze6iRSfp6k5XpauyWD+YXadbWl93wMtxjOXwxt0v2bX79XI8o9e5hTvd54FiIfeHYAYAAAAAAAAA&#10;AAAAAAAAADwRKvlqks23xwu3vjl5/8SR/+/TrU9+IFX/oJPnKzVW0kOl9p1UDfC0mfcmlqIZw3D0&#10;5CeTE2cu1HQ6nb27Kyuxq25RBw5G1NKyVrbtZzWwsV5sYzmMUb3He2tefTuOUZVH2WISzAAAAAAA&#10;AAAAAAAAAAAAgCfF+UouvpOceX26+d1fGT55/juvfselj79W6f+pktOpdHfGRz1MgMPstmjG8Zc3&#10;M52OqVSlurqrq9JVs1DGobB/7mI1krEcz1grlnGne13EMx4ywQwAAAAAAAAAAAAAAAAAAHiSvHku&#10;OftGkoy/8Zu/e/j6kS9uTTdP/sFxzH/VnWd7THX3OHRq7PTYOSyzvQEevXn3YVc04/jzH01OvHyh&#10;p1s926Pmy3SS7ocejKil5ZrXnT/pF4GM5Sd/rzv0qlk0Y/VeH1E0RDADAAAAAAAAAAAAAAAAAACe&#10;NOfnk5nfyvjtn/2uuvBrX8jNS8/95+n8pzXkSLo2esh0qNlMa9EMgCXzDkX3Iprx6WQ4/tzN4fiL&#10;F3u6la5UV3V1V1elHlEwYm29EsXoWTRjsW2tXsbqPS7HMx5qLGSHYAYAAAAAAAAAAAAAAAAAADyJ&#10;zlfyVpKkr3/rpXzr779R12698j90DT+Zyq2MOd6draFaNANgL530OFZl6B7HYXLihevD8Rcvdo+L&#10;yERn1ps41M/Prp1ARq12L9YZ+SKMsRzIWN72iAhmAAAAAAAAAAAAAAAAAADAE6vmP0m+mt783i8N&#10;145v/GxX/1gqF5M8011bQ6WGSolmACyZPz4XZYYex8nkxAvXJxvPXu5xrFSlururKv0IyxF3szqq&#10;3h3P6NrzqN2WAxm7zrXHtodIMAMAAAAAAAAAAAAAAAAAAJ54lXw1yebb4+bH35hc649+aRyHH0jy&#10;9SSne9pbSTJUapymhTMAZqoqPY6peRiiu4fJqZevDZPj17pn0Yx0d6qqD2k0YzmQsRrL2Dd3sXpL&#10;d4pnPAKCGQAAAAAAAAAAAAAAAAAA8DQ4X8nFd5JkullXJh9MPnx3PDb8rnT+QQ/1QndvjZ0eJvvP&#10;nwZ4mtSw08RId9JdGyfPXhly5MPusapq8f5sx8NiHsVYfr1s/1hG7hzIOATRDMEMAAAAAAAAAAAA&#10;AAAAAAB4Wrx5brE23cyVyY2jRz549qWjPz50/mZSp6vT3T0OlRo7Pfbq9GqAp9NSFKO7u1JDJs98&#10;7v3K5KPuae1sPzzRjK6keme5vN7rtC5W91mOZzziWEYimAEAAAAAAAAAAAAAAAAAAE+XRTTjzOvT&#10;b3/X9wy//t6rn37y4TM/lbH/fJJT1TV0ZxxqNlVaNANgplLp7nkcY6yqIRvPfOdmZePm7PUhimbM&#10;AxnLr5etnbtYBDJWtx0Ck0c9AAAAAAAAAAAAAAAAAAAA4CF7583kd/7Z5K30jf/tubp17XgyDv/4&#10;xAs3bnbld6S70rU1JENXUrUzt7qz/brmc6jXnne9SyXVVTWbgz7/76DHJxlqaYSrs7rXP9fs2F4a&#10;zr2cpJJ0zT6Z3vmE7m1My5/8wc+z83nMBlH39nuan6YWH/e9fDY9v4ftTyd1T+PZuY/lO7qHz3j+&#10;fbvn797iNIuvS+18Ae9lLFmMZXnLAcx/L4tP9TP8vrfvYv7Z3Ou/hSz+fdbSSA7873t7SFU1f/Dc&#10;21h6exS1/S080FC2v3KL31ZlO5rRVTVkcuTkzfGT68c7vVE1zLfXIjZx78+Bz6Br+4mUmsczFuu9&#10;zi92OZQxf8zuhDLu+ZtxX2086gEAAAAAAAAAAAAAAAAAAACPwPnKbCZ5+ual03Xz0un0d+Qvnj6x&#10;uVlVfyjJ8a6+NSSTsauTZLjH6ALAk2URy6juHquGI+PGqVc3t26892qnj+zENKr3P9cDsKioLL9e&#10;rK7butgJfty+/ZAYHvUAAAAAAAAAAAAAAAAAAACAR2V74nPn9fTmV14brp048r+k8nuSvtapE921&#10;JZQBsFsl2RXN2Di2NTlxZrM6W53F9q50d7ofejijeh7H6J31xbj3tTrc5XjGw7+VOxLMAAAAAAAA&#10;AAAAAAAAAACAp1rNfs4l2Xx73Pz4m5NrufHPhsnGv1udd9P9bHdm0YzxUY8V4HDZjmaM4zAcPfXJ&#10;5NgLFzOOnUVeolIPNTGxFMdYvF5YayA7I58td723x7ZHSDADAAAAAAAAAAAAAAAAAABIzldy8Z0k&#10;mV7IlcnV8cNf3aiNH0zyS+l+vru3xspDnfcNcJgtpSNmiYlxOgzHT388Ofr8xR63kqqqTqeqkofz&#10;/OyahTEWy+X1Xqd1sbrPcjzjEMUyEsEMAAAAAAAAAAAAAAAAAABg4c1zi7Xpe7k8uXy83tsYPvmR&#10;VP1sd71Q3eOjHB7AYVNJehaUqCTpcTpMTrxwfXLk9KWebi2CE91JpbvTD7CbMQ9kLL9eHet65+nb&#10;4xgPctz3SDADAAAAAAAAAAAAAAAAAADYsYhmnHl9+t5r3zv8xgtnr/9qvfv7Uv03UvVcJT326jRs&#10;gKfXIppRNctV9DhOJifPfDA5+tzlHreqqlLd3VW1krS4r7p2ljWPZyzWe51axmoUYxb7WLy4n0O9&#10;LwQzAAAAAAAAAAAAAAAAAACA3d48l5x9I0nGq9/x+nDixm+bXrty9D/qzl9I51SS9JhxNj88XbU6&#10;yxrg6TKPZtRONGNrMjn58rVh45mrPU5rHp/oVCoPIjq0esal111r5i4WgYyq27cfvl6GYAYAAAAA&#10;AAAAAAAAAAAAALCH8/PZ0W9lvPl3v1wf/coXc/Picz/d1T9dyakMmSyiGUml6gFMAAd4jKxGM9I9&#10;TE68fGWoYx92j1VV6Xk0o/s+hobmZ6qexzF6Z30xrv3PsTKc5XjGIW0ibTzqAQAAAAAAAAAAAAAA&#10;AAAAAIfU+cp8JnZf/9ZLlepO9V86deaDy0n9kQx9NMmt7ppUpWdzwdebmw3wJFqOZsyXNTn16vu5&#10;8RuTsacn59tTsxDFfOWzWUQydjYsjaezXjHjTmGMRTTjEBoe9QAAAAAAAAAAAAAAAAAAAIDDbHui&#10;dF9/9+W8+/O/ta5cOfq3xspPpIYbnTqR7ukslNGpyh4zrgGeHrdFM4YhGyfPXqrOx8vbs4hmfNbr&#10;zc+wCGdU76z3Oq2L5SFU7cQzFuuHlGAGAAAAAAAAAAAAAAAAAACwj8p2OOP1t3vzxW9OPugbP19j&#10;/WilL6TqRKq3uks0AyCr0YyxsnFsunHq1Ys19qf3NZqxGssYbx/H3Y/v2wMZi+F89pbHAyWYAQAA&#10;AAAAAAAAAAAAAAAArKmSN95JkulmXZlcqQ/+xVaNP5j0v+oxz6WylVS6U6IZwNNuVzRjnA61cXxr&#10;4+TZzRrH6W3RjHvRs1DG8utkJ57R65z2rte+x3E9JIIZAAAAAAAAAAAAAAAAAADA+t48t1ibbtbV&#10;yYf90b8ea/qDVcMvdPfznZ5WpXtMVbVoBvBUuy2aceTUpxsnzm6me+wsRTP64JGh5TBG9R7vrX2i&#10;noUzqnbWF4M/xAQzAAAAAAAAAAAAAAAAAACAg1mKZlysa5MPjx+7uFEf/3g6P5cxp7sz1rCYI54W&#10;zgCeZpUk3ZWqTk+H4egztzaOvnApYy/yFN2VSh/gWdkrkYzeHc9Yq3Vxp8stRzMOq27BDAAAAAAA&#10;AAAAAAAAAAAA4B4sohlnXp9eeO37hgtnvnj9kxMnv5b0/5zu57szVqXHsWvNqdsAT7hOku5xOkxO&#10;PH9jY+OZyxmnSVWqZ42hdaMZXTvLWoll9LqP3FmqY7ZcrD8uqgQzAAAAAAAAAAAAAAAAAACAe/Tm&#10;ueTsG0kyvn/2u4b3Nz+fjy6e/gNd9ec6fTpjkqqxO1WVx2gmNsD9VtvLStLjdDI58fKHk+Hk1R63&#10;ah6sWDwt931e1vIeS+trJ4ruFMdYxDMeA4IZAAAAAAAAAAAAAAAAAADAvTs/n1j9VsbrP/Nyvf/L&#10;X8i1b5z9U9X56XHI0eoeOtmOZghnAE+vyqxuUUknnR42Tr1ydVInP+xxWlWV7u7ZbncqWmQ7kNE1&#10;C2dUz9bX1p15oGMnkLG87bCbj3HjEQ8DAAAAAAAAAAAAAAAAAAB43J1fTAJP37x4um5ePJ18R/78&#10;88cvfNhD/cHqbCXZ6s5EMAN4us2fl1Wd7kqlNp555f3xxm8M3Z+eqhq6u6uq9n5W9k4oY/F6+8zz&#10;Fsf+Q7jDTotoxmE3D3sMj3ocAAAAAAAAAAAAAAAAAADAk2B7knXn9fTm9742XH3hlf+xu39/J9Ou&#10;HE8yHbtrZX+Ap1Cnqrpnz8Q6cvLVS5WNjxexjPn2TveucMYilrErmrH03vqXn8cx5vGJxyKUkczG&#10;OieYAQAAAAAAAAAAAAAAAAAA3Cc1+zmXJBk3v/O14YMTR3+mMv5EJZeTnKiqrZ39e8+zADz5Kstx&#10;jKpJjhw/c6k6n3aWoxmV7WhGr0Qyenc8Y63kRd/hufs4RDMWY5wvBTMAAAAAAAAAAAAAAAAAAID7&#10;6/x80vXm2+Pmx9+cXMtH/0dl/JFUbWbMM0m20qk1p3cDPLF2ohlj1ZHjWxtHX75Y03HayWx7uhYh&#10;i54/MrcDGUuxjF73cboUnNhef0wJZgAAAAAAAAAAAAAAAAAAAPff+UouvpMk0wt1dXI1N79eGX4o&#10;Q76e9OlUth71EAEepVqEMBbRjHE6DMef+WTj+MsXa7o1z1pUd3cl6eqlusVS56LXzQ/dKY6xiGcc&#10;ZovIx2IZwQwAAAAAAAAAAAAAAAAAAOBBefPcYm16IVcmV45Nvjnd6h9N6pfSeTbJtDqdSlXlDjO5&#10;AZ5cVYsH4HI047mbk2MvXso4TWoezZhnMbqS6tlPH6RxsRqcWF6/U0jjMFkdZ5VgBgAAAAAAAAAA&#10;AAAAAAAA8AAtohlnXp9ufvm3D1dffHXz+idHfzCdv5/kha6M6XSLZgBPs066u5J0T6eTyYkXrk82&#10;nr3c45jMIhmdpJL0cjiierZxX3WHvRbRjMNsJZSxiGcIZgAAAAAAAAAAAAAAAAAAAA/Wm+eSs28k&#10;yfj+F7403Hr5uY/6o6u/t5O/k+SZTsbqdPcsmjGfGA7w1Kh5tGKx7Ol0snHi5Q8mw/FrPY6V2cOx&#10;q3uWz5g/Jnud1sUiOLGIY8yDE4c+lLEPwQwAAAAAAAAAAAAAAAAAAODBO789MXt8/7u+e7j8hX/z&#10;1sfHjv/EWPlrQ+f57nTVLJqRIRHNAJ42NXsIVlUtChfDxsmzV4c6er17rEolXanZA7Ork32TF4sw&#10;xl6BjMclmrE8/sV6BDMAAAAAAAAAAAAAAAAAAICHZSmacfk7vjhcef835ebF5/5wD/VfJDmVMUll&#10;XEQzAJ42y9GM7k5qyMbJVy4PPXyc7prlMmaZi67ePyy0GsS4UzzjsLrTLZY/EwAAAAAAAAAAAAAA&#10;AAAAwMO0iGa8lfH6z7xU7//yF3LtG2f/s6r86R76VDpDKmPXbN54VfafEA7wBNkdzRirhklPTr56&#10;scb6JN2Vqp7HM9Y74V6BjMchmrEY42K5vN6djUc9PgAAAAAAAAAAAAAAAAAA4ClzvpJZB6NvXnqu&#10;bl56Lkn/uee/eOH9JH8kqWm6p10ZqmfRjO51Z4YDPP5WoxnDxrFpTrx8aevmxbNJNlLVna50uhYH&#10;rFqNYiyCE4v1w+5uY6zK8PBGAgAAAAAAAAAAAAAAAAAAsLA9EbqT9IV//lpd/fiVv570f5zuSTob&#10;6YxCGcDTalc0Y5wOw9FTn2wce+FSxnFMMotlVFXf+QS3RzMW2w+7RdhjMf7le5m/J5gBAAAAAAAA&#10;AAAAAAAAAAA8IpXtcMZX0xe+77Xh6smjf2us/veqcjOdI6lMu1PV6arccV44wJOqu6syj2YcP/3x&#10;5Njz7/e4tQhqdFVVsvJ87JXH5R7BicfSUgBEMAMAAAAAAAAAAAAAAAAAAHjEKvlqks23xwuffHPy&#10;QW78/XHM703ycSfHU5n2JJUxqX6cZ3oDHEzN4xCpWV2ox+kwOfHijY0jz17pcasW0YxOKj2PZiyH&#10;MRbHL+y17TBaHv9y5GNp7IIZAAAAAAAAAAAAAAAAAADAo3e+kovvJMn0wuTq5Npw/Z8N6d89jPl2&#10;OifT2epKJZWqiGYAT415FCNV1cksmjGcPPPBsHHqg+5p1Swo0aksdlw9we74xGF3py7SytgFMwAA&#10;AAAAAAAAAAAAAAAAgMPhzXOLtemFydXJ5brxL7fSP5bk19N5NrWIZiQZH9UgAR6+eTRjFsdIknRN&#10;Tp65muHoje6xFlGNeVGotwMZy+4UojhMFuNeDnwsb1simAEAAAAAAAAAAAAAAAAAABweK9GMD4fr&#10;vzbU1u9K8n+nczqVT7tnc8cz1J3PA/CEWUQxqqpnyyFHTpy9XBluzWMa3d1VySyaMTtoJzSxGtA4&#10;jO42xpX3BDMAAAAAAAAAAAAAAAAAAIDDZVc049rk/RPHvn2rb/1oqn8xnZdS2erKYzDzG+D+qmQR&#10;zUj3WDU50hunXrmU7q1d0YyqnWhG8njEMhZhj+7ZeBexj+XoxxLBDAAAAAAAAAAAAAAAAAAA4PBZ&#10;RDPOvD7d/O7vG268/IWrn06O/WiSn+nk+XS2Mj7SEQI8fFVJKj0PSXSPVRvHtzZOnb2YHsdOV6Vm&#10;7+4TnHhsLO5hhWAGAAAAAAAAAAAAAAAAAABwOL15Ljn7RpKMFz//2nCpv3Dt63/j+7+W5O+l82IP&#10;mWZM8hjPAwe4N7MIRlV1j9Nh2Dj1yeT4C5fS3alZIiNJddJ3Ck4cKsthj6rdkY87jF0wAwAAAAAA&#10;AAAAAAAAAAAAOLzOb0+UHj/4rWeHY7/j1/tXJ+/++2ONfzud06lMM3Snu1ItnQE8VWZ9jHT3dJgc&#10;f+HmZOOZK93TpCrd3VU1i2YcZquxjGV3CX0IZgAAAAAAAAAAAAAAAAAAAIfbIprxVsZb//ALdeJf&#10;/rbpB1eP/URV/eVOTqczpqozlmgG8PRYxCTmyx6nw+Tkyx8Ok5PXetyqWo5m9CF+Nu4VyViOaNyB&#10;YAYAAAAAAAAAAAAAAAAAAHD4na/krSRJ3/zlL9dHX/9iblx89o9X+q+k83xN0xlaNAN4qsyjGFVV&#10;nSSdHjZOvXI1w7EbPU4X0YzULD5xeJ+Ni0DGYn112x42HsKwAAAAAAAAAAAAAAAAAAAA7oNKMpsT&#10;/uG3Xqr5rOo/dursB1e787WMuVXVY481ZOhO32WmNcCTYima0d2VSh05efby1kfvTbrH44vti6jG&#10;obIaxajaN5SxMDzAYQEAAAAAAAAAAAAAAAAAANxn25Oo+8NvvVzv//Lnc+UbZ/9Mun86yYnuGqp6&#10;TFel+vBNDgd4EFaiGTVs9MbJM5fS/WknOzGNpLsPybNxEcbYK5CxxhA3HtCwAAAAAAAAAAAAAAAA&#10;AAAAHpBK0knSH106XR9dOp10/tILX7rY6f4PO9mq9LTHGjLMZ1336mxsgCfMrmjGWDU5Pt04/vKl&#10;rZubr2SyMWxHM6oORzBj9bF8p3jGHQwPYEgAAAAAAAAAAAAAAAAAAAAP2PaE6k7SF37ptbry8Zm/&#10;PK3+qXR3dzZSPc04n3ldfTgmiAM8YNvRjHE6DMee/WRy4qVLPW4l8yRFJZXOo30mLh7Ji0DGcixj&#10;zce1YAYAAAAAAAAAAAAAAAAAAPCYqmyHM76avvB9rw0fvPjK/1qT/FQq3Z1jqZ6mRTOAp8T8cdfd&#10;s/TEuDVMjj3/0XDk2cs9TpOqdHenUt2P8JlYtff2RTRjDYIZAAAAAAAAAAAAAAAAAADAY66SryZJ&#10;xguff2248vwrPzOmfn8lH3dyLOlpRtEM4ClRtfOTpMetycaJlz4cNk5e6x6r5tGMxfKRjXM5jrE9&#10;jPViGYlgBgAAAAAAAAAAAAAAAAAA8CQ4vz3Jerzw+deGD04c+bmh6keq80F1jqdEM4Cny6yJUdsl&#10;io0TL1+rTD5aimbUI4lmrF5uEc2oOkgvQzADAAAAAAAAAAAAAAAAAAB4QiyiGZtvjxc++cbkcl3/&#10;xQzDj42pD9J9ItVbohnAU2MnitHdXakhG6defb86t5a3Vx2gUvFZdc/CGIvl6nsHIJgBAAAAAAAA&#10;AAAAAAAAAAA8Oc5XcvGdJJleGK5Mrhzf+Bfd44+n6ko6J1M97e1oxiiaATzZdkUzxqphozdOvXqp&#10;urc6O9GMnnko47nt9SKeccBwh2AGAAAAAAAAAAAAAAAAAADwZHnz3Gx55vXp5nf/9uHaqaO/NGb6&#10;byf5V+mcquqtdFVysMnZAI+l1WjGxvGtyfEXL2Ucx8yTFamaLR+kRZBjOZCxWL+HWIdgBgAAAAAA&#10;AAAAAAAAAAAA8OR581xy9o1k8+1x85NvTq7VzW/0Rn44yTfTeSaZRzMe7PRwgENjlqao7nE6DMee&#10;uzU5evpyj1uLrd1VlQcZzag7RIoW0YwDEswAAAAAAAAAAAAAAAAAAACeTOcrufhOkkw3h6uTq+ON&#10;b01r+OF0/lW6n033VirJ+IjHCfCgVSXd6UolSY/TYXLixRvDxjNXe9yq+fvdSaX7wUUzluMY25c5&#10;eCwjEcwAAAAAAAAAAAAAAAAAmpTAtAAAIABJREFUAACeZG+eW6xNN4crkw/qw3f7SH6oh/qXqX42&#10;3dOdWdemXwNPsHk0YxGs6B6HjRMvfzAMx693d9U8mrGIZ9y363aW4hhLY1ks762X4YkNAAAAAAAA&#10;AAAAAAAAAAA84W6LZtz81vGTp/6dpP5pV55LZ5ok6aRMwQaeZPNoRlX1LJ6RYXLq7JXK5OPusaoq&#10;3V33NZpRuS3Wse0zXMLTGgAAAAAAAAAAAAAAAAAAePItRTPe6/cnF+vTG5PJra9V+p92cjrdW6kk&#10;3ZVM7s8kcYDDaBbFmC/HpIZsnDhzucZ82t1VVb0dzbgfVqMYy/GMz3ANwQwAAAAAAAAAAAAAAAAA&#10;AODpsIhmnHl9+u0v/fbh8vPfcX0y+eTHKvnHqTyfzlaqOhHNAJ4C3akakh6rNo5tTU6+/H6N4zhL&#10;WVR3el7W+GzXuC2QsbztMxDMAAAAAAAAAAAAAAAAAAAAnh5vnkvOvpEk43vf+VuGKy/+puvHTp36&#10;8XR+PsnpSo9JdTIVzQCeWDWPV3SPSQ3dvTUMR575ZDj+4vvpsVOp6nSqPls0YzmQsdd7n4FgBgAA&#10;AAAAAAAAAAAAAAAA8HQ5vz1Je/z25740/PrJ4ze+vvHuj3TV3+zk+aSnSXW6RTOAJ1rVMAtapLp7&#10;a5gcO31zMjl5rcfpPKjRPY9eHPxZuHrIcjzjMzQ4FgQzAAAAAAAAAAAAAAAAAACAp89SNOPK537L&#10;cOLl3za9duLIT6bz15O8kK5pSjQDeErU7JnYGYfJyTMfDMOx6z1Oq2bRjEpV7XOG3Tq7Axm73ttj&#10;2z0QzAAAAAAAAAAAAAAAAAAA+P/ZubdYO9P7vu+//7M2z6fhbJIzqlW41VgpMFP0xnJR2L0gUKAX&#10;he+CEL0qmgRVdbQby5bTokVo2QHSRJLhNm1jFHFbwIIKsW5aBJETGElVqI1TtI1TGzNoAnvkWqI0&#10;5Mxwn3iYIfd6/71Y3OQeShrNjMhZ3JufD0C+z7v2u9/15wWfu+cLPJl2RTNuPfNj4+bZfyE3j5/8&#10;bDr/Q1dOp3veVZ10JSWaAexfPVVqdHpKp2t27NzaGAdvdXdVVXd3kvTO4gd6sIexO57xEGIZiWAG&#10;AAAAAAAAAAAAAAAAAADwJNsVzdh6anWsv/Jsbr528rNV+a2unK5M86Q6XXejGcIZwD51P5pRqZHZ&#10;0bOvV+pO5140o6oq6fzgfXCnq/FgHOMd9jbeCcEMAAAAAAAAAAAAAAAAAADgybYTzfhapq3fWa31&#10;l5/Nzasnf6HSl5I6XekpVZ3uckQb2Nd2RTNqHJhmh56+lvk0JbkXzUj9oHf0IpSxO5pxL5Txg375&#10;nVt5aG8CAAAAAAAAAAAAAAAAAADYqy5Wkk6S3rq8unO6+xePnt16vXv6aJKt1CzprlR10g/v1DfA&#10;4+RuNKN7PsbB42/Oevv1+ZvXztZYqSTd6apOp+p774M7gYwHf/x9Hn+vBDMAAAAAAAAAAAAAAAAA&#10;AACSJLujGWcqqU7yV4+c3ZhX5xPp3rx74LuS0ckU4Qxgn6qkunt7zA6dulXT9tr29vXTVSPd3amq&#10;7u56MJrxYChjdzzje0U0fgiCGQAAAAAAAAAAAAAAAAAAAPfsjmasVqe70184emZjSupTI70xJaM6&#10;lVo8CLDv9JSdalAyH+PI01vj+u0D0/Tm8RqznWZGcm+Rxdb5/cIYDzmWkQhmAAAAAAAAAAAAAAAA&#10;AAAAPOB+NOP65TM7N7969Nz1mqbpk6Nro0eN3Itm9MM9BQ7wGOgkqdHdU6VSs6Pn1vrGt1e6p8NV&#10;o7u7qup+OOjBnfD7xTMekvFI3goAAAAAAAAAAAAAAAAAALCn3Tvg3dcvn6n1lz+QW1dPfHFU/sse&#10;faqmnlJ19yT4rgPjAPtJT5UanZ4qY2R29Nzr6WzvxDK6u7q7F4mhu1vhg4GMfjRb5MojeSsAAAAA&#10;AAAAAAAAAAAAAMCeV0kWx8CvX16tWpz6/sKRM1tTavpUJRudHt99OhxgH9kVzRizQ/OVw6uvz994&#10;/WyqRqU6leruTt3dJqsWf+6FMh7NFimYAQAAAAAAAAAAAAAAAAAA8H3dj2ZsXT5Tneru/OrRs1uV&#10;9CcX0Ywa6XmlZkueFeARuRvN6J6PcfDEmz3duTa/vX6mxkq6u2sRy1hEM3Z7hD0hwQwAAAAAAAAA&#10;AAAAAAAAAIC3dT+acf3yaiXpqnzx2JnN0VWfSE+bqVmnu1JjuaMCPCKVVCfp3h6zw0/f7J5vTHeu&#10;n6ox6+7uuz/fiWcsYhk710dAMAMAAAAAAAAAAAAAAAAAAOAHems0oxY3nz98Zuv6LPl093w7o6Z0&#10;j0Q0A9h/uqekRqenSqYxO7K6Mc1vr3TfOVY1urt3dsqupB5lLCOx0wIAAAAAAAAAAAAAAAAAALxD&#10;9w5+99bl1Xzz6y/Uxpvn/sZ85FeSOrSIZcx68YSj3MA+1FOlRndPSVIHjpxdr67b3V1Vo7tStRPK&#10;eISxjEQwAwAAAAAAAAAAAAAAAAAA4F2o3AtnnE9f/Vc/NDZPn/ty0r+cHoeSeaVrykilp8409VLH&#10;BXjY7kYz0lPV7OB8dvTM6+n5vKurUt2VSueR732CGQAAAAAAAAAAAAAAAAAAAO9aJeeTJNOVDz43&#10;1lef/dI08kvpcSjdI11TepQj3cC+dDea0b09xsqxO7PDq9fuBoKqOp1KdfcjjGa03RUAAAAAAAAA&#10;AAAAAAAAAOA9uVg7q+nKB58bG6fPfXka+aVUL6IZVVOSunuIHGBfqU4ld6MZB0+8sbJyYr2neVKV&#10;7u6qxeIRfbtgBgAAAAAAAAAAAAAAAAAAwHu2K5px9YPPjc3T576cHp9L+lBqWkQzxlhEM4QzgH2k&#10;MyU7W2D1qCOnr49x6HpP8/utjKo8mmhGC2YAAAAAAAAAAAAAAAAAAAD8UHZFM6588Lmxvnr2SzXq&#10;YqYcSvVI15SMunewHGBfGEl3qkbutjNqduyZ9aoDb3RPVVXd3ZV62JtfJynBDAAAAAAAAAAAAAAA&#10;AAAAgB/aA9GMtdPnvryIZvSh9DRSNaVHpdPLHBPg4ap0T6lR6e6qVFYOn7lWU7Y7uR/NSDrdD2n/&#10;W7xOMAMAAAAAAAAAAAAAAAAAAOBh+B7RjGR8LsmhdC+iGZXKNHWmSTgD2Dd66iziGFPlwKH57PDT&#10;1zLf7iRVqe6kUvUD3/MOvuneSjADAAAAAAAAAAAAAAAAAADgYXkgmrG+evZLNepi0odS00jXlIxK&#10;OeoN7C/dU6qqM81HHTr55uzQU9d62k4qSXcnqbvX9/oNufuyJCWYAQAAAAAAAAAAAAAAAAAA8FA9&#10;EM1YO33uyzXqYqYcSvdI1ZRKpfNDHBwHeHzUWOx73b1YTNtjHDp1c8yObnZPVVXp7s7dxXv8lrfc&#10;CWYAAAAAAAAAAAAAAAAAAAA8bN8jmpGMz6V6Ec3ou9GMaepMk3AGsOdVjdSoVFUv7jNmR1Y3q2e3&#10;dkUzkqq8t2jGzq9UkhLMAAAAAAAAAAAAAAAAAAAAeCQeiGasr579UlVdTHIwNS2iGWNUyrFvYP/o&#10;7qqq7qlTNcvKsXPX0rlz7/Pu+sFv+a63ZhHKuB/NsHMCAAAAAAAAAAAAAAAAAAA8Kg9EM9ZOP/Pl&#10;pH45nUOpXkQzOpWe+u1eA7BX1Kj70YyeqsaBXjl85vVFQiNVqe6qSudd7Hs7sYy6+yeCGQAAAAAA&#10;AAAAAAAAAAAAAI/UW6IZHxrrq+e+lB6fy9SH0j1SPaVHZRLNAPaH74pmHDx2Zxw4uZb5dlKp6u6u&#10;VLrfwb734COLeIZgBgAAAAAAAAAAAAAAAAAAwKP2XdGMs1+aRl1McjDdleopY9T3fwHAXtWdaT7G&#10;kdM3x8rRjZ7mSVXS3feub2sRyFhcR3YCGoIZAAAAAAAAAAAAAAAAAAAA74e3RDOeG5tvnPtyRv9K&#10;UoeTkfTiFHj3tLwZAR6SGpXurqqdtMU0ZkfObNY4eHPx+eLnbx/N2P1xvWUtmAEAAAAAAAAAAAAA&#10;AAAAAPB+2YlmfC3Tlb/zXN28euo3e4xfT0+nUpkypWuMeuvBcIC96X40ozpTp2rUyuHV9Zr6zs7n&#10;96IZ36Wz2At3rvWWz1bev38GAAAAAAAAAAAAAAAAAAAAi2hGJ0mvvfxsOvni0XNbqe5PZfRGukZK&#10;MQPYH2pUetqJY0yVlUPz2ZHVa9u3Xjub2WxU0p3cK2vs+s187/UimiGYAQAAAAAAAAAAAAAAAAAA&#10;8L5bRDOuX17dqWd88ciZzVGpT1T3RqpmSx4Q4KF5SzRjmo86ePz2bNq+Nr+9fqbGLNXdqarsXO9Z&#10;xDF29sz71whmAAAAAAAAAAAAAAAAAAAALFHvimZ8/viZzXTVJ9K1meqRKZVx93R4p972TQCPsZ1o&#10;RtKdaT7GoZO3ev7m5jS/dbLGrLu7qyrpdKor97a83Vtf37sXzAAAAAAAAAAAAAAAAAAAAFiKnU7G&#10;IppRSVfy+SPntqaa+tNJbWQ8EM0A2OOqRro7VRmzI6ubfeOVle750apxt5lRfX9/rOzaK99CMAMA&#10;AAAAAAAAAAAAAAAAAGBp7kczti6vVi9uvnj03Oasp+kT1WMjo8c0dY1RnU4td16A965GpadFFGNx&#10;nWXlyLm17ZtXVrr6YFXdj2Z0kqpde95btz/BDAAAAAAAAAAAAAAAAAAAgKW6H824fnm1anHz146d&#10;2exOf7KnbI5RyZTKiGgGsKe9JZrRU9XKgZ4dfnptfuvq2Z6tjLdEM+7tj7uvC4IZAAAAAAAAAAAA&#10;AAAAAAAAS3c/mrF1eXXn5vPHzm50uj6Rrq2MHtPUVaO6RDOAPW4nitHTVHXw2O0xf2ptfmdjNWOW&#10;JJ1UdaerUg/GMhLBDAAAAAAAAAAAAAAAAAAAgMfEg9GM7iRfOHJ263j19Oe78/oYNcuU6hHRDGDP&#10;qlHpqdPdi31smo/Z4adu9XRnc5punaya9SKW0Vnsdv1d+51gBgAAAAAAAAAAAAAAAAAAwGNjdzTj&#10;THWqk/zSsTMbJ1P1pzNlrUfPulNV1RHNAPaoGve3r546qa7ZkdWtvv6dA53pyCKa0VWVzmK3e8t+&#10;J5gBAAAAAAAAAAAAAAAAAADwWLkfzbh+ebUq3Uk+c/Tc5pTOn6nUWlVmd4+Pi2YAe1pPnarqnnrU&#10;GL1y7Oz6nRuvrHT6QFUtohl3N8XdxjKGBQAAAAAAAAAAAAAAAAAA4O3ca2D01uUztX7k2dw8evIX&#10;Kv1b6ZxOMk+lM92NZgDsUTUq3VNqVPc0VY1D85UjT6+l51OSqqS7qtL9lr1OMAMAAAAAAAAAAAAA&#10;AAAAAOCxdDeacT699ZOrY/2VZ3LjtZOfqe7fypTTmWrKEM0A9oeeOosuxnyMAydurxw4vtHTdlKV&#10;6v6uaIZgBgAAAAAAAAAAAAAAAAAAwGOrkvNJvpZp63fO1PrhZ3P75InP1Mj/mJpO9dTzjHRaNAPY&#10;N7qn+RhHVm+M2ZGtnuaVqqS7710jmAEAAAAAAAAAAAAAAAAAAPB4u1jJ15KcT2/91Jlx/dTTObZ6&#10;8Bc79fVKPZVkniSZRDOAvatGLZoYoxYf9DRmR57erBpvdHdVVbp7Ec+IYAYAAAAAAAAAAAAAAAAA&#10;AMAeUMn5JMl09ekfGd+u03dqe/pkJ7+bzql0tlPJNHUtd06A966q0lOnRvUinjHLypEz69Xz+d1o&#10;RndS6W7BDAAAAAAAAAAAAAAAAAAAgL3g4r0WxvSdD3xorJ84uLWy8uZHk/6HqZxK13xUZUon0c0A&#10;9qhR6amrRnVPU9XK4e3ZkdXX01MnqepFOkMwAwAAAAAAAAAAAAAAAAAAYK/YiWZcfXG6cvuPZ9f6&#10;jeuz2e2PJfndrj6WyvYQywD2sEpStTuaMR9j5djt2crRjZ7mSVWquwUzAAAAAAAAAAAAAAAAAAAA&#10;9pKLlbz6UpLMX6mt2bWDx65ne/pYVV7MlJOpbE/di2pGL3VSgPesqpJpsZd1esyOrF7PWLnRPa9U&#10;RTADAAAAAAAAAAAAAAAAAABgr7l0YXE9+/z8lQ//xFg7fnhre3vl00n+sLuPj6rte8/WckYE+GF1&#10;khrV6U4qdeDImY3qut3dJZgBAAAAAAAAAAAAAAAAAACwF126kJx7Ibn64nT1zsuzrdnmN+c1/nyS&#10;b3TneFLzVDJ1Up1e9rgA71ZVpaeuGtU9TVWzAz07/PRapvkkmAEAAAAAAAAAAAAAAAAAALBXXazk&#10;1ZeSZH51dm22WVvfmjL7c+n+RrqPVmdeSSW9+Atgj3kwmjEOHruzcuipNcEMAAAAAAAAAAAAAAAA&#10;AACAvezShZ3V/OpYm21m81tT5+NVuZbqw1WZd6qSiGYAe1ZPXUm6p/kYh0/dEswAAAAAAAAAAAAA&#10;AAAAAADY63ZHM2brs83ZjT/arnw8U22m70YzOrXMEQHeq1o0f1Lj7jbW0xDMAAAAAAAAAAAAAAAA&#10;AAAA2A92RzPG+mwz139vPstHU7WZ7kM70Yzq7mWOCfBeVFV66qpR3d0RzAAAAAAAAAAAAAAAAAAA&#10;ANgvHohmbOXG743Uv59Rt9M5WJV5p6o6ohnAnrM7miGYAQAAAAAAAAAAAAAAAAAAsJ/simZcGWuz&#10;a0cO/ONM+WySTnJgEc1IVUQzgL1nJ5ohmAEAAAAAAAAAAAAAAAAAALDf7EQzzj4/v/LhHx/rTz/z&#10;d7vrM+kknQM1MnWLZgB7l2AGAAAAAAAAAAAAAAAAAADAfnTpQnLuhSSZrvzzHxobZ87+do/p55Me&#10;PWXci2a0aAawt1SVYAYAAAAAAAAAAAAAAAAAAMC+dbF2VtOVDz43Nm49+9Wq8VcqOZJO1cjUSVVE&#10;M4C9RTADAAAAAAAAAAAAAAAAAABgP9uJZnwt05WvPldrL5/9bzv9V9I5kiRVadEMYK9ZWfYAAAAA&#10;AAAAAAAAAAAAAAAAPGIXK3d7GH3lnzxXSf7r0x+6OnrKX0yyWcnoSlWnu1JLnRXgHRjLHgAAAAAA&#10;AAAAAAAAAAAAAID3w/0Oxta3zuTGqyd/vUf+mySnUpkqi1hG3y1rADzOVpY9AAAAAAAAAAAAAAAA&#10;AAAAAO+rvvnaqRovb3cnnzu6ulVV/e8mvVFds1p0Nbp3FzYAHjOCGQAAAAAAAAAAAAAAAAAAAE+M&#10;StJJ0tcvr1Y6fTh3fml25sbxZPzbGXmtpxxY8pAAP9BY9gAAAAAAAAAAAAAAAAAAAAC8n2pn0de/&#10;vVo3Dp3OB9bu/Iep/tuZ5+mq2k4lVeldzwI8VlaWPQAAAAAAAAAAAAAAAAAAAADvt0rSyfn0d/71&#10;Hx13rh7cfu3cBz71L/3B71bm/W/VqLXuXllEMwAeP2PZAwAAAAAAAAAAAAAAAAAAALAMlZxPkkyv&#10;nfvAOHHtynRj5Ocy6v9M96mq2u6OZAbwWBLMAAAAAAAAAAAAAAAAAAAAeFJdrJ3VtPX0M+PNp565&#10;NZv1R1P9f3dPJ6pqOzuP1Pd5B8ASCGYAAAAAAAAAAAAAAAAAAAA8yXZFM179kQ+N1w8evNZ3Dn0s&#10;lT9K+kQl82nngaSXNCXAWwhmAAAAAAAAAAAAAAAAAAAAPOl2ohlXX5yu3H55tnFg7bWVWX1i6vzJ&#10;1H2kRubpVOrtXwPwfhHMAAAAAAAAAAAAAAAAAAAAYBHNePWlJJlfma3NXu/rfzhWpo+NqrVp6sM7&#10;0Yyp0lOllz0u8GQTzAAAAAAAAAAAAAAAAAAAAGDh0oWd1fxKrc/Wp5v/dGT62UpuZsrBnWhGkohm&#10;AMskmAEAAAAAAAAAAAAAAAAAAMB9u6MZY312rW7+ozGrT0zpO5lyoJIpHbkMYKkEMwAAAAAAAAAA&#10;AAAAAAAAAHirB6IZa339H47kP+7KSiWjK1OSmio9RToDeP8JZgAAAAAAAAAAAAAAAAAAAPDdHohm&#10;rB89+D8n+WynD816Ec0YnUotcUbgiSWYAQAAAAAAAAAAAAAAAAAAwPe2E804+/z8yoc/MjbeOPe3&#10;kvH5rhxPJ1Ol06mp0ssdFHjSCGYAAAAAAAAAAAAAAAAAAADw/V26kJx7Iflapitffa5uvnbib1Tl&#10;r1XleHWmVHqIZgDvs5VlDwAAAAAAAAAAAAAAAAAAAMBj7mIlix5Gr7/8bJL89SNnNs92+s9W1frU&#10;GbkbzRidWuqswBNhLHsAAAAAAAAAAAAAAAAAAAAA9oJFB2Pr8mqtHX42N4+d/EuV+u8zz6mqzHee&#10;mmpR1gB4lFaWPQAAAAAAAAAAAAAAAAAAAAB7yPn09Z9aHbWeaWzf/uyR27fOZKp/o0bWq7MyVXqq&#10;9Oi7hQ2AR2AsewAAAAAAAAAAAAAAAAAAAAD2ikrOJ0mmradWx/WTT2V+a+PjGflfu3OqK9s7oYwp&#10;6WVOCuxvghkAAAAAAAAAAAAAAAAAAAC8cxdrZzVd++f+xbFxevXNO7ODn66qF7tz8l40o5JpmXMC&#10;+5pgBgAAAAAAAAAAAAAAAAAAAO/OTjTj6ovTq3f+v9nWtL6x3dOfrZr+3+4c78p2FtGMXu6gwH4l&#10;mAEAAAAAAAAAAAAAAAAAAMC7d7GSV19Kkvmr49psq25crT7ws1V5pZOjGZmnU4mD7cDDZ18BAAAA&#10;AAAAAAAAAAAAAADgvbl0YWc1vzpbn62NzX82n41/r6asV/fhGpmPu9EMgIdJMAMAAAAAAAAAAAAA&#10;AAAAAID3blc048pYm21OWy+l+henrjczZWVemZY5HrA/CWYAAAAAAAAAAAAAAAAAAADww9kVzbg6&#10;1mbrRw/+g5H8Qior1RlTpbtSlVrmlMA+IpgBAAAAAAAAAAAAAAAAAADAD28nmnH2+fmVD39krK+e&#10;+7up/lzShyrp6vRyBwT2E8EMAAAAAAAAAAAAAAAAAAAAHo5LF5JzLyTJdOWDz431W8/85qjxa+k+&#10;1ZWpOt1JiWcAPyzBDAAAAAAAAAAAAAAAAAAAAB6ei7W4fi3Tla8+VzdePfGfp8ZfT+epTqbKIprR&#10;ohnAD2Fl2QMAAAAAAAAAAAAAAAAAAACwz1ysZNHD6PWXn02Sv3rkzMYzVfkz3bVeySy1iGZUpZY6&#10;K7AnjWUPAAAAAAAAAAAAAAAAAAAAwH606GBsXV6ttcPP5M6R459J+qtJTvfIvLszklQvyhoA74Zg&#10;BgAAAAAAAAAAAAAAAAAAAI/O+fT1nzozbpx4OsfvHP657v7fe+oTNWp7SleStGgG8C4JZgAAAAAA&#10;AAAAAAAAAAAAAPCIVHI+STJd/cAHxysn+ubR3P7YqPrDnvpYjdrupEaSEs0A3gXBDAAAAAAAAAAA&#10;AAAAAAAAAB6di7W4Xn1xunznG7NXxp31O/OVP5fkcqYcS2Xe1bXUGYE9RzADAAAAAAAAAAAAAAAA&#10;AACAR+tiJa++lCTzV2brs63ZxjdrzD41JWtJDiU17+qqTi95UmCPEMwAAAAAAAAAAAAAAAAAAADg&#10;0bt0YWc1vzpbm61l8/drNv2FdM+7+0Cnpk5EM4B3RDADAAAAAAAAAAAAAAAAAACA98fuaMZYn20c&#10;Ovj17v65qlR1Zl0tmgG8I4IZAAAAAAAAAAAAAAAAAAAAvH92ohlnn59f+fBPjI0zz/52qv7TrhxK&#10;VzrprlSLZgBvQzADAAAAAAAAAAAAAAAAAACA99elC8m5F5JkuvLB58bNoyd/Y6T/i6RPVWWqTld1&#10;lWgG8H0IZgAAAAAAAAAAAAAAAAAAAPD+u1iL69cyrV95JjdePfmFVP5muk91ZaquThLRDOB7WVn2&#10;AAAAAAAAAAAAAAAAAAAAADyhLlaSzlbOVP+b6YMHti+OOzfPje6fnkat15SVSjrpJLXsaYHHyFj2&#10;AAAAAAAAAAAAAAAAAAAAADzhzqev/+SZcfPE6fzItds/k6qv19RP9ejtrlR19bJHBB4vghkAAAAA&#10;AAAAAAAAAAAAAAAsUSXnkyTTdz74o+OPnj22PZvl0536f6pzItXbndS9ZwEimAEAAAAAAAAAAAAA&#10;AAAAAMCyXbwbwrj64vTN+R/Prk03ro2uT1fXn3TnSKrn96IZvcQ5gceGYAYAAAAAAAAAAAAAAAAA&#10;AADLd7GSV19KkvkrY222Nq7/8fbIf1Cpm+k60JUpyU42A3jCCWYAAAAAAAAAAAAAAAAAAADweLh0&#10;YWc1vzJbm23m+u/1mD6VdCU962TKIpnRyxsSeBwIZgAAAAAAAAAAAAAAAAAAAPD42BXNuDrWZxuH&#10;D329q/5idR2sZFRnSqoW3QzgSSWYAQAAAAAAAAAAAAAAAAAAwONlJ5px9vn5lR/7yNh445m/lVGf&#10;T+dIkqTS6VSSXt6QwDIJZgAAAAAAAAAAAAAAAAAAAPD4uXQhOfdC8pVMV776oVp/+dx/lcpvdOXU&#10;1D1PJYloBjypBDMAAAAAAAAAAAAAAAAAAAB4PF2s5KXFcnO2mtsnjv9yVb4yUk8n2b4bzUhKNAOe&#10;NIIZAAAAAAAAAAAAAAAAAAAAPN7Op2/99Klx49TTObZ68BdT/b+k+1SS7WQnm9GiGfAEEcwAAAAA&#10;AAAAAAAAAAAAAADgMVbJ+STJdPXpHxnfrtN3st0fT+WldI6nsp1OpWq5YwLvK8EMAAAAAAAAAAAA&#10;AAAAAAAAHm8X78Uwpu984ENj7dwzW3dm00e78u10jnZl3p1KpZPuZY4KvD8EMwAAAAAAAAAAAAAA&#10;AAAAAHj87YpmXP3gj43rhw7/SdX4eKc3KzmYyjzdlaq3ewuwTwhmAAAAAAAAAAAAAAAAAAAAsDfs&#10;RDOuvjhdffMbs/Vs/f4ss892d6d7pVJTkup0L3VO4JETzAAAAAAAAAAAAAAAAAAAAGDvuFjJqy8l&#10;yfzKWJtdOzr7nUp/LsmBKV3pdFVVSjQD9jPBDAAAAAAAAAAAAAAAAAAAAPaWSxcW17PPz698+CNj&#10;/c1nv1Sj/rNKjndlSi+yGamIZsA+JZgBAAAAAAAAAAAAAAAAAADA3nPpQnLuheQrma589blaf/nc&#10;r3XVb1byVCrze8+JZsA2UYMUAAAgAElEQVS+JJgBAAAAAAAAAAAAAAAAAADA3nSxkpcWy83Zmbxx&#10;9Nh/lO7fTud0Ktvpe7kM0QzYZwQzAAAAAAAAAAAAAAAAAAAA2NvOp2/99KlxfWU786Ozz/TI/5Ep&#10;J1PZTlKpJKIZsK8IZgAAAAAAAAAAAAAAAAAAALCHVXI+ydUXp2s3/mi2eXtrc+rxs6m8nORYV+bp&#10;e9EMYJ8QzAAAAAAAAAAAAAAAAAAAAGBvu1jJqy8lyfxq1mZb2fpWTfmZdNaSPlTJlJbMgP1EMAMA&#10;AAAAAAAAAAAAAAAAAIC979KFndX8ymxttja7/gc9y2crtT2lZ5VMyxwPeLgEMwAAAAAAAAAAAAAA&#10;AAAAANgf3hLNWJ9tXDv491P1l6rq8N3Pe0mTAQ+ZYAYAAAAAAAAAAAAAAAAAAAD7x04043f/tfmV&#10;f/Djtf7yua+k8qudnOpkWu5wwMOysuwBAAAAAAAAAAAAAAAAAAAA4KG6dCFJJ0k2v7mafKB/7dTh&#10;K+eq69+ZkvVy1h72vLHsAQAAAAAAAAAAAAAAAAAAAOAR6VuvnarNo2fyz/6Vn/xPUvl7lZxOsr37&#10;mWUNB7x3ghkAAAAAAAAAAAAAAAAAAADsQ7W4nE/f+pdPjZOX/+l0Z3bwM5X84yQnksyTVKYkohmw&#10;5whmAAAAAAAAAAAAAAAAAAAAsE9Vcj7J1RenzfXfn21N6xvb85VPJvl2ksOVzFM7ZQ1gLxHMAAAA&#10;AAAAAAAAAAAAAAAAYP+6WMmrLyXJ/NVxbbY1Nr6Z+fQzndxM52BVpnQqSS95UuBdEMwAAAAAAAAA&#10;AAAAAAAAAABgf7t0YWc1v7qyNls/fuj/qll+vkdm3T2qMiVZpDOAPUEwAwAAAAAAAAAAAAAAAAAA&#10;gP1vJ5px9vn5lT/1kbF269zfS+dXkjqSJJnSqVQimgF7gWAGAAAAAAAAAAAAAAAAAAAAT4ZLF5Jz&#10;LyRfyXTlq8/V+jfO/UYqf7OTkxmZp9NJKpNoBjzuBDMAAAAAAAAAAAAAAAAAAAB4clys5KXFcutb&#10;Z3Jz8+jnMuV/SvLU3WjG4iS+aAY81gQzAAAAAAAAAAAAAAAAAAAAeBL1zddO1fXDT+WN02/+fKr+&#10;UXefTGU73bXs4YC3J5gBAAAAAAAAAAAAAAAAAADAE+ZuD+N8+tpP/Oi42cffGLPZpyr1cpJjqZqn&#10;Ukl6mVMC359gBgAAAAAAAAAAAAAAAAAAAE+gSs4nufridPXmN2bX5huvpPPpdG2kc7AqU/peNEM4&#10;Ax4zghkAAAAAAAAAAAAAAAAAAAA8mS5W8upLSTJ/ZbY2Wz928A9G+jOpdHdGVaYkteQpge9BMAMA&#10;AAAAAAAAAAAAAAAAAIAn16ULi+vZ5+ev/KkfH9duP/P3k/rLnT5694nOIprRS5oQ+B4EMwAAAAAA&#10;AAAAAAAAAAAAAHiyXbqQnHsh+VqmV776obrx6on/LjV+vTunkp4nSVo0Ax4nK8seAAAAAAAAAAAA&#10;AAAAAAAAAJbu4r0eRq9/49nUoe2/fPTEjWfS9adTWcv98/mdpJY1JrAwlj0AAAAAAAAAAAAAAAAA&#10;AAAAPB4WHYyty6t1fbqTN566/dmq/G/pnEhlOy2UAY8LwQwAAAAAAAAAAAAAAAAAAADY7fkX+9qZ&#10;b8xu3rj9xjSf/kI630znWCrzLKoavewR4UknmAEAAAAAAAAAAAAAAAAAAAD3VPLCS0kyv5qN2frs&#10;5rfn1Z9K9Va6D1YyJSmn9WG5/BcEAAAAAAAAAAAAAAAAAACA3S5d2FnNr6yszzbHjX9S6c+k0t0Z&#10;6UxJklrahPDEE8wAAAAAAAAAAAAAAAAAAACAB+2OZszWZzfq9u+k6gupHK9UJ0l6adPBE08wAwAA&#10;AAAAAAAAAAAA/n927v/Hsvu+7/vrfe7s99XOUuLSVOKNW0RUgKWKphAJbx0YGLRV0DT5qQjmj2gT&#10;1w4jWaojdOAGThobQWC5SI0adlG0ipOxnSapkwZWyjWchEgtw7CbmTSKRFHmsubMiLuzs19nOfe8&#10;+8PMMk5Ki5zhcu/s7OMBLM8lMOdzX+fM/PwEAAAAeDcPohkrl6bX33gqdzbO/XRV/VxXn08yTc10&#10;HTzR5mY9AAAAAAAAAAAAAAAAAAAAAA6t5cUknZtJ5Y+/1Tk1fvHU3VsfT+dPdHI9ybEkSadTEhrw&#10;qAyzHgAAAAAAAAAAAAAAAAAAAACH3kL65vd9bLg1t5O3J8dfqs5vVXI26WnyTiqjZzsSnhyCGQAA&#10;AAAAAAAAAAAAAAAAAPAdVbKQZH1lvHbn65Pb4+aNTv0XSdZTdTLJbjQDeGQEMwAAAAAAAAAAAAAA&#10;AAAAAOC9LFWysZok07Xh2uT6cPO1HvuljLmfZC7pMZ1K0rMdCk8GwQwAAAAAAAAAAAAAAAAAAAB4&#10;P5YXH3yark02J5tnjv9ahvw36T6ZsZJKi2bAoyGYAQAAAAAAAAAAAAAAAAAAAO/Xg2jG1uXp+idf&#10;HG7c+66/mcqXMuRcOmPqnViGaAZ8iAQzAAAAAAAAAAAAAAAAAAAAYD+WF5Pti8lSemv9Qu7cPPPj&#10;XfVLqZyr1DRJzXoiHHWCGQAAAAAAAAAAAAAAAAAAALBfV5Ikffer83Xr5FO5f277s53+Z50+V6md&#10;7lSS3vsHPGSCGQAAAAAAAAAAAAAAAAAAALBvtXtZSF9/4XuG233mXuaGH+ju18YeT1dl2t2llgEf&#10;DsEMAAAAAAAAAAAAAAAAAAAAOJBKFpKsr4wbd16b3BhvvjGkf7Cq7o2duaoaa7esoZsBD5lgBgAA&#10;AAAAAAAAAAAAAAAAABzUUiUbq0kyXRtuTK6fPvkb3fWFSs9lL5bRLZoBD5tgBgAAAAAAAAAAAAAA&#10;AAAAAHwQy4u71wuXpmuffGG4e/Yj/9uQ/NV0ziUZk+5ENAMeJsEMAAAAAAAAAAAAAAAAAAAA+KCW&#10;F5Nnnk+uZNxcezZ3rp36qU6+3N3nhxqm3e+0MkQz4CEQzAAAAAAAAAAAAAAAAAAAAICHYamSK8nN&#10;X3m6bp18KuP2jR+pqn8y9viRoYadJDXriXBUCGYAAAAAAAAAAAAAAAAAAADAw7SQvvZ9/+5w86mP&#10;bU/mjv3ZVL7Z6dNJpulU0j3rifC4E8wAAAAAAAAAAAAAAAAAAACAh6aShSTrK+Pa29+avDXeeLOG&#10;uT/b6dvpHE9lTFelZr0THm+CGQAAAAAAAAAAAAAAAAAAAPAwLVWysZok07Xh+mTz5OS3q/Jfp3ou&#10;nUqlZz0RHneCGQAAAAAAAAAAAAAAAAAAAPCwLS/uXi9cmq4998Jw58z8303qryY5k2RM0rIZcHCC&#10;GQAAAAAAAAAAAAAAAAAAAPBhWF5Mnnk+uZJx881nc2fr9E+m8ovpnK/0NJWq7NYzgP2Zm/UAAAAA&#10;AAAAAAAAAAAAAAAAOLKWKknnZp6uuT91uyfzm58/sXX8u7vreyu11em5IUknqRlPhcfJMOsBAAAA&#10;AAAAAAAAAAAAAAAAcOQtpK+/8D3D7T5zryf1X3VytTunkkzHiGXAfglmAAAAAAAAAAAAAAAAAAAA&#10;wIeqkoUk6yvjxp3XJpvjrTdS+YFU3+7qY5WMSaqTnvFQeGwIZgAAAAAAAAAAAAAAAAAAAMCHbamS&#10;jdUkma4Pm5Mbp479ejL+aHWdrKS6uyupiGbA+yKYAQAAAAAAAAAAAAAAAAAAAI/C8uLudevydO25&#10;F4fN7WeX0/lSd3+kqqbjv05liGbAexDMAAAAAAAAAAAAAAAAAAAAgEdleTHZvpgspbdOX8j22ZN/&#10;pSp/t8d+aqjsjEm1Xga8J8EMAAAAAAAAAAAAAAAAAAAAeJSuJFlI3/3U/HB7bicnzt5+KZXfTHK2&#10;kmmnKknv/QPehWAGAAAAAAAAAAAAAAAAAAAAPFKVLCRZXxk3bn9rsn5vvN1D/5mxe72qTgzJNJ1S&#10;y4Dfn2AGAAAAAAAAAAAAAAAAAAAAPGpLlWysJsn0zdyc3Dh14tVJDS/1OI5jZ5JKV6eS6GbAuxDM&#10;AAAAAAAAAAAAAAAAAAAAgFlYXty9Xrg0XX/uxeH69oVfreofq8qZdLorPUY0A96NYAYAAAAAAAAA&#10;AAAAAAAAAADMyvJi8szzyd/KuPb3P1Gb33z2Z6vys50+V8l0+NepDNEM+D0EMwAAAAAAAAAAAAAA&#10;AAAAAGCWlipZ3f24NXch2yfPfDFVV7p7vis76ZRaBvybBDMAAAAAAAAAAAAAAAAAAADgMFhI3/1T&#10;88PtyU5OJj+YyqvVOZ3KtDuVRDcD9ghmAAAAAAAAAAAAAAAAAAAAwMxVspBkfWXcuPfqZH24vV7D&#10;3H85Vt/s7mNDZRxFM+AdghkAAAAAAAAAAAAAAAAAAABwGCxVsrGaJNM3h83J5snJbw8ZfrSqjnd3&#10;hkqnUy2aAYIZAAAAAAAAAAAAAAAAAAAAcGgsL+5ety5P1557Ydjcfma5Uj+Z5FySMZUHxQzRDJ5o&#10;ghkAAAAAAAAAAAAAAAAAAABwmCwvJtsXk6X0zfWnc3fz1E9kqL/X3fOd7KRSs54IsyaYAQAAAAAA&#10;AAAAAAAAAAAAAIfNlSRJ3/nqfN0++VTmJvdfqtRvVudskmknlaRnORFmSTADAAAAAAAAAAAAAAAA&#10;AAAADp3avSykv/293zNcO3H61jDZ+cGuvJXk+JCMYz/4IXjyCGYAAAAAAAAAAAAAAAAAAADAoVTJ&#10;QpL1lfHN7W9Nrp069a+GoT6fziTJUNUtGsCTyt8+AAAAAAAAAAAAAAAAAAAAHFZLlWysJhcuTdc+&#10;8eJw/e4z/3Cs/svdfbbGGru7a9YbYQYEMwAAAAAAAAAAAAAAAAAAAOAwW15Mnnk++VsZ1/7+H67b&#10;bzzzP1TVcqfPV9U0SaWT7P4HngiCGQAAAAAAAAAAAAAAAAAAAHDYLVWyuvvxzk5nMjf/2VR9Ncm5&#10;JDtjkqRmNg8eNcEMAAAAAAAAAAAAAAAAAAAAeFxcWunNP/xbk2vj2v3JkD8zdr/Z3SeHypixZ70O&#10;HhnBDAAAAAAAAAAAAAAAAAAAAHgsVPL8apJM3xzemlzL7W9NangpQ03HzlBV3ZWqLuUMjjzBDAAA&#10;AAAAAAAAAAAAAAAAAHhcLC8++DRdm2xOrm8e+9Xq/FhVn04yVqeTRDSDo04wAwAAAAAAAAAAAAAA&#10;AAAAAB4nD6IZr1yerr38Qm29fv7nKsOXO30+ybQ7lYhmcLQJZgAAAAAAAAAAAAAAAAAAAMDjZnkx&#10;uXoxSXJn7nym9za/WF2vdPe5qt55EM2Ao0owAwAAAAAAAAAAAAAAAAAAAB5XC+kb/+kfGLbOP7W9&#10;0zs/MAx5PZ2TVRm7UtXVs54IHwbBDAAAAAAAAAAAAAAAAAAAAHgsVbKQZH1lXN95fXJzcu/1cZrP&#10;pmrsylCdsVs0g6NJMAMAAAAAAAAAAAAAAAAAAAAeV0uVbKwmyXR9cmNyZ9j+tR77L9WYM+nuqnQ6&#10;Ec3gqBHMAAAAAAAAAAAAAAAAAAAAgMfZ8uLudeXSdPONj2Z7a/5nUvW/pDKfMdMeUrMdCA+fP2oA&#10;AAAAAAAAAAAAAAAAAAA4EjpJ6uk/8bv9zNlrx3d2tv5GdV9OZau756qqk6Sr36U1UKlOd6Wqu7qq&#10;qw/WJOhK15jaPTSd/Z5Tyd5dlarK2J2hDtZHGLszdKVTXUOnx32dU6mkutNV6aT3nqjybu/wO5/U&#10;la7+Pe/3gM2H7vTetKqk+wDnPLhv9+l698n2bUiSTsaqYah3fmcH0OPYe2e877+Z4SBfBAAAAAAA&#10;AAAAAAAAAAAAABxCC+lvf+/Hh2vH79+fe3v6Q0neSOdUVU37gAEMOIwEMwAAAAAAAAAAAAAAAAAA&#10;AOBIqGQhyfrK+Ob9r0/eOnbnd7r7pVR2ujPpSnelqqtnvRQ+KMEMAAAAAAAAAAAAAAAAAAAAOCqW&#10;KtlYTZLp2tyNyY2t47/W1X856TNDMva4G82Y9Uz4oAQzAAAAAAAAAAAAAAAAAAAA4ChZXty9vnJ5&#10;uvbyi3X3Wx/9mar8rz32/FCZJkmN1dXVs5wJH4RgBgAAAAAAAAAAAAAAAAAAABw1y4vJ1YtJkrtv&#10;dz5+/e0vVOXXk5yrzk6na7YD4YMRzAAAAAAAAAAAAAAAAAAAAICj6tJKf/uPrEy+fu7+TmXyA+m8&#10;2d0nq2rs7uqxetYT4SAEMwAAAAAAAAAAAAAAAAAAAOBIquT51SSZXj1xY3J9uPXaOAw/XFU1dqqq&#10;upKqFs3g8SOYAQAAAAAAAAAAAAAAAAAAAEfV8uKDT9O1yfXJ3dz9Sjr/XaXnk4yV9DjDeXBQghkA&#10;AAAAAAAAAAAAAAAAAABwlD2IZqxcmt5446lsXzv11yv1Cz32fKqn1anq9GxHwv7UrAcAAAAAAAAA&#10;AAAAAAAAAAAAj0InSV34zGv98frame0zZ34hXZ9K9e2umtSY7iFV3dVVXX2wJkFXusZUkkqls99z&#10;Ktm7q1JVGbsz1MH6CGN3hq50qmvo9LivcyqVVHe6Kp303hNVep97avem/j3v94DNh96Nm+y+naT7&#10;AOc8uG/36Xr3yfZtSJJOxqphqHd+ZwfQ49h7Z7zvv5nhIF8EAAAAAAAAAAAAAAAAAAAAPIYW0ht/&#10;7N8Z1j86fzvT/GCS66nheHWPPaT2ohpw6AlmAAAAAAAAAAAAAAAAAAAAwBOhkoUk6yvjm9PfmWye&#10;PfEvU/lixp4kVd3pjHs/B4ecYAYAAAAAAAAAAAAAAAAAAAA8KZYq2VhNti5P1z75wrB577v+ztj9&#10;pXTODp0xQ5Ke9Uh4b4IZAAAAAAAAAAAAAAAAAAAA8CRZXky2LyZL6a3TT+femTM/MVb+QafPVde0&#10;q6OawWEnmAEAAAAAAAAAAAAAAAAAAABPmitJFtJ3/7354fbcND03/XxVfa27T1dqWmNVl2oGh5dg&#10;BgAAAAAAAAAAAAAAAAAAADxxKllIsr4yXrv76uTmeHejenwpyf105lIZa2zRDA4twQwAAAAAAAAA&#10;AAAAAAAAAAB4Ei1VsrGaJNO14cbk+o0Tv5Gqv9DVp9PdPVQniWgGh5FgBgAAAAAAAAAAAAAAAAAA&#10;ADyplhd3r69cnq69/GLdeuPCz6eGn+vUfHVPq1OzHQjvTjADAAAAAAAAAAAAAAAAAAAAnmTLi8nV&#10;i0mSO8eeytzk3NJQ/U/TdS7ZjWZ0pbvSM14K7xDMAAAAAAAAAAAAAAAAAAAAAJKF9OZnnh6uHb9/&#10;Pz35c0neSNeJJGONqVnPg99LMAMAAAAAAAAAAAAAAAAAAACeeJUsJFlfGd+8//XJ9dNzr6Xyw0lX&#10;d6qHdHWqKz3rpZAIZgAAAAAAAAAAAAAAAAAAAABJslTJxmpy4dJ07ZMvDHfOnPs/K/nxSs5VZ0yS&#10;6hbN4FAQzAAAAAAAAAAAAAAAAAAAAAB2LS8mzzyfXMm4ufZs7mye+akkv9DJfJKddM16ISRJ/CUC&#10;AAAAAAAAAAAAAAAAAAAA/5ZOknrq+7/a8x+7df5EHf+ldJ5L5U46kx7S1e/eLOhK15hKUql0fp+f&#10;+31VsndXpaoydmeog/URxu4MXelU19DpcV/nVCqp7nRVOum9J6p9l0Nq96ZOVXd1VdcBmw/d6b1p&#10;VUn3Ac55cN/u0/Xuk+3bkCSdjFXDUO/8zg6gx7H3znjffzPDQb4IAAAAAAAAAAAAAAAAAAAAOOIu&#10;rfT1Z785uT1sb3bGH0rldrqOpTLWmOrarWrALAhmAAAAAAAAAAAAAAAAAAAAAP+WSp5fTZLpxmRr&#10;cmPzxG91spTq40m6h3R114xH8gQTzAAAAAAAAAAAAAAAAAAAAAD+/5YXd6+vXJ6uvfxivfXG/M93&#10;1f+czlPpniaVrnRXerZDeRIJZgAAAAAAAAAAAAAAAAAAAADvbnkxuXoxSXLr2Ll8bXL1ixnyTyp1&#10;Lumd6tSMF/KEEswAAAAAAAAAAAAAAAAAAAAAvrOF9PZnLg7zJ757WuPwQ+m8kdTJJGN1V1d61hN5&#10;sghmAAAAAAAAAAAAAAAAAAAAAN9BJQtJ1lfGG9tXJ9dPz72Wqi+mU12prura/SyawSMjmAEAAAAA&#10;AAAAAAAAAAAAAAB8Z0uVbKwmFy5N1z75wnDnzLn/o7q+VNM+W51RKoNHTTADAAAAAAAAAAAAAAAA&#10;AAAAeG/Li8kzzyfJuPmxZ3Pn9Omf6Kpf6c58KjsZu7qkM3g0BDMAAAAAAAAAAAAAAAAAAACA92ep&#10;kiQ3n/rYcGtuJ9PKn0/117v7dFVNM3bNeCFPCMEMAAAAAAAAAAAAAAAAAAAAYH/WV8Zr916d3Kzb&#10;60Pqs1X1dndPMlRXRzSDD51gBgAAAAAAAAAAAAAAAAAAAPD+LVWysZok0/XJ5uT65vFXuvovpXOm&#10;OmNXdpMZshl8iAQzAAAAAAAAAAAAAAAAAAAAgP1ZXty9vnJ5uvbyC3Xr6sd+JpPhF7p7vsZMk1R6&#10;pgs54gQzAAAAAAAAAAAAAAAAAAAAgP1bXkyuXkyS3Dk2n7nJ9heq85upnE0yTc12HkebYAYAAAAA&#10;AAAAAAAAAAAAAABwcAvpzc98fLh24sytzM39cKVuJDnWnTFJdaVnPZGjRzADAAAAAAAAAAAAAAAA&#10;AAAAOKBKFpKsr4xvbr822bw299vp/MV0TnSlO+lKIprBwyaYAQAAAAAAAAAAAAAAAAAAABzcUiUb&#10;q8krl6drL3+6tv7fC3+jh/qfqvt8OtN0qjqJaAYPkWAGAAAAAAAAAAAAAAAAAAAA8MEsLyZXLyZJ&#10;7hw7n7nJuaWk/llVPpLKtJNqvQweIsEMAAAAAAAAAAAAAAAAAAAA4OFYSG9+5unh2vHt+0ONL3Vy&#10;LcnxDBmrqxLVDB4OwQwAAAAAAAAAAAAAAAAAAADgIahkIcn6yvjm/W9Mrp8++bUh9fnuPpYxSaVT&#10;SYtm8BAIZgAAAAAAAAAAAAAAAAAAAAAPx1IlG6vJ1uXp2nMvDBvf/oP/eyo/nfR8p6dJqmrWIzkK&#10;BDMAAAAAAAAAAAAAAAAAAACAh2d5Mdm+mCylbx3/aL72t//Yf5vKP05nPslOOtXVPeuZPN4EMwAA&#10;AAAAAAAAAAAAAAAAAICH60qShfT2958d5v+z/6eHnvy5Sr2RzskeMlZXpSKawYEJZgAAAAAAAAAA&#10;AAAAAAAAAAAPWSULSdZXxhtn/u/J9TNzr43D+MOpVJJ0upOIZnBgghkAAAAAAAAAAAAAAAAAAADA&#10;w7dUycZqsnV5uvbcC8ONe89+ZUx/KWOfr6ppd0cug4MSzAAAAAAAAAAAAAAAAAAAAAA+HMuLyfbF&#10;ZCl98/SF3Dt19sdT9Ss99rmq2ul0pWQz2D/BDAAAAAAAAAAAAAAAAAAAAODDcyXJQvrup+aH23PT&#10;jDX5XCpX0zmVocZu0Qz2TzADAAAAAAAAAAAAAAAAAAAA+BBVspBkfWW8dvcbk61Tc1d7mHwhlWTs&#10;qqpOIprBvghmAAAAAAAAAAAAAAAAAAAAAB+upUo2VpOty9P15z49bN278JWkv5TkXJLpOz8nmsH7&#10;JJgBAAAAAAAAAAAAAAAAAAAAfPiWF5Pti8lSeuv007l76uyPD1X/qNPzSXa6U7OeyONDMAMAAAAA&#10;AAAAAAAAAAAAAAB4NK4kWUjf/dT8cHtump2afLa6fiedkxkydrdoBu+LYAYAAAAAAAAAAAAAAAAA&#10;AADwiFSykGR9ZXzr7jcmN0/NXa2qz2aoaY0ZUtWdpGe8ksNPMAMAAAAAAAAAAAAAAAAAAAB4dJYq&#10;2VhNLlyarj336eH22XO/mu6/1smZpKfVSdWsR3LYCWYAAAAAAAAAAAAAAAAAAAAAj9byYvLM80ky&#10;bn7su3L31JmfrORX0nU+lZ10qnvWIznMBDMAAAAAAAAAAAAAAAAAAACAR2+pkiQ3zz893J6bpo/V&#10;56vq9XRO9pCxKsk424kcXoIZAAAAAAAAAAAAAAAAAAAAwOysr4xv3f3GZPPE8TfGqs8nqSTpTmd4&#10;8H/wbxLMAAAAAAAAAAAAAAAAAAAAAGZjqZKN1WTr8nT9E58etu5d+EqSn6qxz6cyzTjrgRxWOioA&#10;AAAAAAAAAAAAAAAAAADAbC10ciV16k/f6AvHv5WTd259Ocl/VJWt7pqr6k7V/hsJY3eGrnSqa+j0&#10;uK8zKpVUd7oqnXSl0ulK73NL7d7Uqequruo6YPOhO703rSrpPsA5D+7bfbrefbJ9G5Kkk7FqGCqd&#10;3n1h+9fj2Htn7L3h9z5nOMgXAQAAAAAAAAAAAAAAAAAAADw0V5IspO9+an64NdnJOEw+l/Tr3eOp&#10;qh67u9Lds57J4SGYAQAAAAAAAAAAAAAAAAAAAMxYJQtJ1lfGa/e+Mdk6NXe1h8kXqoZ0d1VVp0o0&#10;g3cIZgAAAAAAAAAAAAAAAAAAAACzt1TJxmqydXm6/tynh617F76SzpeSnEsyfefnRDNIUrMeAAAA&#10;AAAAAAAAAAAAAAAAAPCOhU6upE796Rt94dg3c+runZ/v9EJVbaVqLt2dqvfXSxi7M3SlU11Dp8d9&#10;dRYqlVR3uiqddKXS6Urvs9dQuzd1qrqrq7oO2HzoTu9Nq0q6D3DOg/t2n653n2zfhiTpZKwahkqn&#10;d1/Y/vU49t4Ze2/4vc8ZDvJFAAAAAAAAAAAAAAAAAAAAAB+KK0kW0nc/NT/cmtvJTu98tqp+N8nJ&#10;Hnvsrkp3z3glMyaYAQAAAAAAAAAAAAAAAAAAABwilSwkWV8Zr9375uTm2VOvj5W/0GMfq0qqutOJ&#10;aMaTTTADAAAAAAAAAAAAAAAAAAAAOFyWKtlYTbYuT9efe3F4a+O7fzlD/np3z4+daYaqyGU80WrW&#10;AwAAAAAAAAAAAAAAAAAAAADe1UInV1In/uNbvf2PztYf+c//6S915z/sztYw1Fy6O1W/fzth7M7Q&#10;lU51DZ0e99VZqFRS3endQEdXKp2u9D57DbV7U6equ7qq64DNh+703rSqpPsA5zy4b/fpevfJ9m1I&#10;kk7GqmGodHr3hTcJJDwAACAASURBVO1fj2PvnbH3ht/7nOEgXwQAAAAAAAAAAAAAAAAAAADwobuS&#10;ZCG9/f1nh/k/+S96zPhSpzeG5ESP45iqSnfPeiaPnmAGAAAAAAAAAAAAAAAAAAAAcEhVspBkfWW8&#10;cfqfT25cP/HqpGup0yeqKhn3YhmiGU8cwQwAAAAAAAAAAAAAAAAAAADg8FqqZGM1eeXydP3lF2vz&#10;zY/+YpKfTWc+lWm6atYTefQEMwAAAAAAAAAAAAAAAAAAAIDDbXkxuXoxSXJnbj73z7/9o1396+mc&#10;7aF3oxndPeOVPEKCGQAAAAAAAAAAAAAAAAAAAMDjYSG99Z98fLg9nr6X9BdS2cyYY6keU1Wznsej&#10;I5gBAAAAAAAAAAAAAAAAAAAAPAYqWUiyvjJu3P3WZHPzxG+N1X+xqk90pXscO927/zjyBDMAAAAA&#10;AAAAAAAAAAAAAACAx8NSJRurySuXp+svv1g3r174co/5xYz9VFVNu7sil/FEqFkPAAAAAAAAAAAA&#10;AAAAAAAAANifTpI6933r/fQffH3+2M723+n0J1J1t1KTHrtrqMrYnaErneoaOj3uq7NQqaS601Xp&#10;pCuVTld6n72G2r2pU9VdXdV1wOZDd3pvWlXSfYBzHty3+3S9+2T7NiRJJ2PVMFQ6vfvC9q/HsffO&#10;2HvD733OcJAvAgAAAAAAAAAAAAAAAAAAAJiphfTWH39muHUiNzL0n0/n7d1Yxrgby+BIE8wAAAAA&#10;AAAAAAAAAAAAAAAAHjOVLCRZXxnXt1+d3O7tr6b6J3ocz2Soscex090tm3FkCWYAAAAAAAAAAAAA&#10;AAAAAAAAj5+lSjZWkwuXppvnn8r2qXP/faX+Ycaer6ppukov4+gSzAAAAAAAAAAAAAAAAAAAAAAe&#10;T8uLyTPP59Yf+g+G23PTTI4d+1yqv5nOqa4eU1XSCkeT3yoAAAAAAAAAAAAAAAAAAADweFtfGb99&#10;9+uTt04Mb3bN/UjSYyWV7u4kSc14IA+bYAYAAAAAAAAAAAAAAAAAAADw+FqqZGM12bo8XfvEp4ft&#10;O+e/UkN+ujsfSTKtjEl61it5yAQzAAAAAAAAAAAAAAAAAAAAgMfb8mKyfTFZSt85OZ9nr739V1L9&#10;j5P+SKem3UnNeiMPlWAGAAAAAAAAAAAAAAAAAAAA8Pi7kmQh/e0/+vHh6991ZmduOnyuO9cy9omq&#10;Gnscqyo965k8HIIZAAAAAAAAAAAAAAAAAAAAwBFQyUKS9ZXx6vja5K2bx76eIT9aVXPd3TUM3V01&#10;65U8HIIZAAAAAAAAAAAAAAAAAAAAwNGwVMnGavLK5enayy/Uzdef/pvd+XKSpzo9TTpVQ896Jh+c&#10;8gkAAAAAAAAAAAAAAAAAAABwxHSS1Pwf/Rf97B+69pFM6m8nuZTkTncmGarT43s2FyqVVHe6Kp10&#10;pdLpSu+z11C7N3Wququrug7YfOhO702rSroPcM6D+3afrnefbN+GJOlkrBqGSqd3X9j+9Tj23hl7&#10;b/i9zxkO8kUAAAAAAAAAAAAAAAAAAAAAh9qllb7x3D+fbM7dvpmhP9/d97p7robqjONumIHHlmAG&#10;AAAAAAAAAAAAAAAAAAAAcMRU8vxqkkzXJjcmd3r7q1X116rqTGecVmrWA/mABDMAAAAAAAAAAAAA&#10;AAAAAACAo2d5cfd64dJ08/xHc+/UmZ/s1C9nzPkeslNjVVU6lZ7tUA5C8gQAAAAAAAAAAAAAAAAA&#10;AAA4upY6SYaPvfob4zO37ny8x8kvjxkvVA33kx66hk6P79pfqFRS3emqdNKVSqcrvc9eQ+3e1Knq&#10;rq7qOmDzoTu9N60q6T7AOQ/u23263n2yfRuSpJOxahgqnd59YfvX49h7Z+y94fc+ZzjIFwEAAAAA&#10;AAAAAAAAAAAAAAA8NtZXxrfuvjq5durk747pH6kMk6STHjoZUzX0rCeyP4IZAAAAAAAAAAAAAAAA&#10;AAAAwNG1VMnGarJ1ebr23IvDze2n/kF1/Y9JzffQ04xVs57I/glmAAAAAAAAAAAAAAAAAAAAAEfb&#10;8mKyfTFZSt85eT479zd/rLv+r5r22VRPe+yqGnrWM3n/BDMAAAAAAAAAAAAAAAAAAACAo+9KkoX0&#10;jX//Dww3z390e1L9ua7cqq5jVRnTXamIZjwmBDMAAAAAAAAAgP+Pnbt90vM87/v+O86bAkGABBYg&#10;QYrUkzUy5WgxTWxZctFmksG0LxLb7Uz6IprJP5Jk0sbZRq7rJnXbSSYPnkyTsSatWyvjB8kkrdSN&#10;12ljTpVIGdvcpeSYTCxFJgmQALgAASyA+zr6YndtRw/E4haABbCfz2Cw9wD3eZzHde37LwAAAAAA&#10;AADAPlDJ6SRn1qY3bnxtdimbL1XVT3T6kU53V3eSVA3RjPuAYAYAAAAAAAAAAAAAAAAAAACwP6xU&#10;cnY9WVueX/j9Y7l6/tF/lFG/kM7RJPNMqb1ekd3xiwIAAAAAAAAAAAAAAAAAAAD2mU6SevxPf7lP&#10;PH7j8SnXf7lSH+hks5KRqu6eqlJJdaer0klXKp2u9C32GmrrUKequ7qqa8HmQ3c6SaVSlXQvMGfn&#10;3NbT9daT3bKRJJ1MVWNUOp1a8JmmqbdnbL/hm88Zi1wEAAAAAAAAAAAAAAAAAAAAcF9bXuu3nnpl&#10;dv7Q7K2u2V/tdKqqUtVbOY2tqgb3JsEMAAAAAAAAAAAAAAAAAAAAYJ+p5OR6snFq/sazPziuXl76&#10;1arx0z1NR3qa5umpMu31jrwbwQwAAAAAAAAAAAAAAAAAAABg//nsp5LNDyQr6SsHj+bpc5v/fY38&#10;RiqPpWteVdVVvddr8u0JZgAAAAAAAAAAAAAAAAAAAAD702qS0+k3v//p8bvvPXxj6tlfqtT5St6T&#10;ZEp3STPcm/xWAAAAAAAAAAAAAAAAAAAAgH2qktNJzqxN/37+72ZvX3jo5U7/ZFc/kk6nuztTeq/X&#10;5FsIZgAAAAAAAAAAAAAAAAAAAAD710olZ9eTF0/Nz/zaJ+rivz/+M5n6F1N9NCPzmqoimXHPqb1e&#10;AAAAAAAAAAAAAAAAAAAAAGDvdZLU0VOv9VMnvvpEzQ4815X3JdlMZ1Q6XbX1I32LvYbaOtSp6q6u&#10;6lqw+dCdTlKpVCXdC8zZOVdJdXfnlp8nSUaSdDJVja3Xk1rwmaapt2dUdibt5nYAAAAAAAAAAAAA&#10;AAAAAACAfe90+u0/+/R4+8T73uzM/0qSpJMa1amFWhDcIYIZAAAAAAAAAAAAAAAAAAAAAKnkdJK1&#10;TG988NlxcfPx/3uk/tdKH+1M8+5O0q2bcW8QzAAAAAAAAAAAAAAAAAAAAABIkpVKziZZSV9+ZCk3&#10;rl74iWR8MZ1HU5mqq5Le6y2JYAYAAAAAAAAAAAAAAAAAAADAH1pNcjr99h9/ZlxcOr45qv9iui5V&#10;10OpdLqSKtWMPSaYAQAAAAAAAAAAAAAAAAAAAPAHKjmd5Mza9MaNr80u1eZLY9T/mMrh7sxTqb3e&#10;EMEMAAAAAAAAAAAAAAAAAAAAgP/QSiVn15MTy/MLS8dy9eChn670c0kvdXIjnUpV7/Wa+5lqCQAA&#10;AAAAAAAAAAAAAAAAAMC3s9JJMp549V9NJy5debqn8VxXPdlV1zJNo1Kd9C7aDZWudHWququruhZs&#10;PnSnk1QqVUn3AnN2zlVS3b3LZ/hmI0k6marGqPRWRuTW5yQ9Tb09o7IzaTe3AwAAAAAAAAAAAAAA&#10;AAAAAPBtnFmb3rzyb2fnHzn4Wo+sJD3brjlsZR2qei/X268EMwAAAAAAAAAAAAAAAAAAAAC+nZVK&#10;zq4nG6fmrz/7yXHp+pOf667/rafpaFXNu7v2esX9yosHAAAAAAAAAAAAAAAAAAAAeDenO1lNLf2X&#10;v9MfXLp6ePPSO7/c0/THatTl7p4l6XrXhkOlK12dqu7qqpt8/zvrTiepVKqS7gXm7JyrpLq7t9a/&#10;VSNJOpmqxqh0OrXgM01Tb8+o7Ezaze0AAAAAAAAAAAAAAAAAAAAAfAerSZbX+sLB35yduXL2nWma&#10;/+Uatdnds6rqqq32xF6vuZ8IZgAAAAAAAAAAAAAAAAAAAAC8q0pOrifJ/PU6N9vYePj/S/L3kjyW&#10;ZN7dSSWiGXePYAYAAAAAAAAAAAAAAAAAAADAzXz2U1s/TyzPNw4ey1d/4T/9G6n8encfqap5d9dW&#10;NIO7wasGAAAAAAAAAAAAAAAAAAAA2K2VTpJx5IsvT08eOP+RWeXz3f1ojXEjU49UOt3f1HOodKWr&#10;U9VdXdW1YPOhO52kUqlKuheYs3OukuruTr55390YSdLJVDVGpdNZMBnS09TbMyo7k3ZzOwAAAAAA&#10;AAAAAAAAAAAAAAC7dGZt2jj80uxqbb7SqZ9M5WCm7q7uJOlU7/WKDzrBDAAAAAAAAAAAAAAAAAAA&#10;AIDdWqnk7HpyYnl+4dixXD106DOV+qVOH63UPElV7fWSDz6vGAAAAAAAAAAAAAAAAAAAAOBWrXSS&#10;jOOvfmk6fuXyibo+XhhVT6dqM9M0UtXp3u46VLrS1anqrq7qWrD50J1OUqlUJd0LzNk5V0l1dye9&#10;wC4jSTqZqsaodDq14DNNU2/PqOxM2s3tAAAAAAAAAAAAAAAAAAAAANyiM2vTuSuvzjYePni2Zvmx&#10;7q5MyVYsY7F4BLsjmAEAAAAAAAAAAAAAAAAAAABwq1YqObuebJyan/neT45L144/X1Wf6eqj6cxT&#10;2QpncEcIZgAAAAAAAAAAAAAAAAAAAAAs4rOfSjY/kKykr2TKw49e+nQlv9nJo0nmSUo0484QzAAA&#10;AAAAAAAAAAAAAAAAAABY1GqS5bU+f3B9dubq9E5q/lercj3J6I5Yxh0imAEAAAAAAAAAAAAAAAAA&#10;AACwsEpOrifJ/PVcnN24cf1fTOm/1d1HqjLv7kqEM243wQwAAAAAAAAAAAAAAAAAAACA78ZnP7X1&#10;88Ty/PLhI3nf+ev/c1X9v939WFXNk9Se7vcA8kIBAAAAAAAAAAAAAAAAAAAAboeVTpLxga98cXrs&#10;+vWTN+b5pao6kK4bXV3VqeqtT7Vg86E7naRSqUq6F5izc66S6u5OeoFdRpJ0MlWNUel0asFnmqbe&#10;nlHZmbSb2wEAAAAAAAAAAAAAAAAAAAC4Dc6sTV+f/97sYl9bqxo/0d2PJFMnvdebPVAEMwAAAAAA&#10;AAAAAAAAAAAAAABuh5VKzq4na8vzC984lqsXDv3DqvqVpI4mmW9FM2qvt3wgeIsAAAAAAAAAAAAA&#10;AAAAAAAAt1UnST3xp7/UTz515YPzG/X5Th+vHjeqe3RV14LNh+7t6kalKuleYM7OuUqquzvpBXYZ&#10;SdLJVDVGpdOpBZ9pmnp7RmVn0m5uBwAAAAAAAAAAAAAAAAAAAOA2Wl7rN596dXburYe/Vsl/m4yD&#10;252K3v5Gv+t53pVgBgAAAAAAAAAAAAAAAAAAAMBtVcnJ9eTFU/PX/9kna+MbJ36+Uv8kqSPpzLe+&#10;wHfDCwQAAAAAAAAAAAAAAAAAAAC4IzpJ6ugPfKWf/p6Nx7tvvFCd93dlszojlc4tth+6t89UqpLu&#10;BdoRO+cqqe7upBfoT4wk6WSqGqPS6dRiHYuept6eUdmZtJvbAQAAAAAAAAAAAAAAAAAAALgDltf6&#10;7e/97dn5Q7O3UvVjXUltJS9uOZbBHxLMAAAAAAAAAAAAAAAAAAAAALgjKjm5nmycmr/x7A+Oi9eO&#10;/Up1/0wnS0nm3cnWH26V0ggAAAAAAAAAAAAAAAAAAADAnXS6k9XU0o+u9zOHzjw6XTvwXJLvS9Xl&#10;dM866ardNSC600kqlaqke4F2xM65Sqq7O+kF+hMjSTqZqsaodDq7fIZv1tPU2zMqO5N2czsAAAAA&#10;AAAAAAAAAAAAAAAAd8hqkuW1vnBobXbuwOFLPRt/JZXr6Z51dVf1Xm943xHMAAAAAAAAAAAAAAAA&#10;AAAAALijKjm5npxYnr/+7CfHlQMP/4tOfjrJY5Wad6eSqGbcAsEMAAAAAAAAAAAAAAAAAAAAgDvt&#10;s59KnjyZJNOlI0uZb779N5P+jSRHksy7WzTjFghmAAAAAAAAAAAAAAAAAAAAANwNK5UkOffMh8fG&#10;0rHNafR/na6LqZpVVYtm7J5gBgAAAAAAAAAAAAAAAAAAAMDddGZtOnPj67O3zz/8m5Xpb1fnaE+Z&#10;7/Va9xPBDAAAAAAAAAAAAAAAAAAAAIC7ZaWSs+vJieX5xUeO5eVf+pP/S5JfrZEjVWOeTiXpvV7z&#10;Xld7vQAAAAAAAAAAAAAAAAAAAADAvrPSSTKOfvHl6b0Pnfu+qvpcJ4+kMqVT9R2KEN3pJJVKVdK9&#10;QDti51wl1d2d9AL9iZEknUxVY1Q6nVqsY9HT1NszKjuTdnM7AAAAAAAAAAAAAAAAAAAAAHfZmbXp&#10;7cMvzS6Pza8m/T+l8mh1TVXpJL0dx+DbEMwAAAAAAAAAAAAAAAAAAAAAuNtWKjm7npxYnl84djxX&#10;Hzn80+l+PukjSebdqaq9XvLe5dUAAAAAAAAAAAAAAAAAAAAA7JWVTpLxxO9+aXrywpUPTrN6oZOj&#10;VXW9u0dSXfWHfYjudJJKpSrpXqAdsXOukuruTnqB/sRIkk6mqjEqnU4t1rHoaertGZWdSbu5HQAA&#10;AAAAAAAAAAAAAAAAAIA9cmZtenPz1dml2bWvVcb/UFUHe+qpUkn1Xm93TxLMAAAAAAAAAAAAAAAA&#10;AAAAANgrK5WcXU9OLM/PHz+eK4cPfSbVz6VyLJUb1VXdUc34JrXXCwAAAAAAAAAAAAAAAAAAAADs&#10;eyudJOOJV//VdOLSlaenafZ8up+sqmtJRne6KjvxjEqlKuleoB2xc66S6u5OeoH+xEiSTqaqMSqd&#10;Ti3Wsehp6u0ZlZ1Ju7kdAAAAAAAAAAAAAAAAAAAAgD12Zm1688q/nZ0/f/C1qv50pQ4kSbZiGfwR&#10;ghkAAAAAAAAAAAAAAAAAAAAAe22lkrPryYun5q//2idr4xsnfr5T/6Q7R1KZd3cl6b1e816hHwIA&#10;AAAAAAAAAAAAAAAAAABwz+gkqaUf+Go/870b752uX38+nadSudbdI6lOUqlUJd0LtCN2zlVS3d1J&#10;L9CfGNvLTlVjVDqdWqxj0dPU2zMqO5N2czsAAAAAAAAAAAAAAAAAAAAA94jltb7wvb81O/fmeL26&#10;Pp3koaS6qrpqq3Sx3wlmAAAAAAAAAAAAAAAAAAAAANwzKjm5nrx4av76r/1gbfz+8V+oys92+liS&#10;eTqV9F4vuec0QwAAAAAAAAAAAAAAAAAAAADuOZ0ktfTxr/QzHzl/fLrWz6Xyoe7erKrRSVXSvUA7&#10;YudcJdXdnfQC/YmxveRUNUal06nFOhY9Tb09o7IzaTe3AwAAAAAAAAAAAAAAAAAAAHCPWV7rCx/5&#10;7dm5A+85N1X/9Z76oapKd+/1ZntOMAMAAAAAAAAAAAAAAAAAAADgnlPJyfVk49T89Wc/Md659vgL&#10;Neoz3X2kasyzz5sZtdcLAAAAAAAAAAAAAAAAAAAAAPAdnO5kNXXsR9b7QwfOLF3ph75QqQ+marM7&#10;oyrdt9iPqGydqaS6u5NeoD8xkqSTqWqMSqdTi3Usepp6e0ZlZ9JubgcAAAAAAAAAAAAAAAAAAADg&#10;HrSaZHmtzx9em71x6NCFyuzHUrUdlOjey9X2kmAGAAAAAAAAAAAAAAAAAAAAwD2rkpPrycap+Wsf&#10;/aFx8fqxL3Tyf3T30aox7+6qZN+FM2qvFwAAAAAAAAAAAAAAAAAAAADgJk53spo69iPr/aEDZ5au&#10;9oEXpvSHR9XV7h5JdWp3HYlKupOqpLq7k16gPzGSpJOpaoxKZ9f3f7Oept6eUdmZtJvbAQAAAAAA&#10;AAAAAAAAAAAAALiHrSZZXuvzh9dmbxw6dKHSnx5Vo7tTVV21FcLY6zXvFsEMAAAAAAAAAAAAAAAA&#10;AAAAgHteJSfXk41T89c++kNj49rx57vyD5McTWre3bXXG95N++phAQAAAAAAAAAAAAAAAAAAAO5r&#10;pztZTR37s2v9gekbhzcPPfpCur+vqi53Mquk+yY9iZ3vVFLd3ckisY2RJJ1MVWNUOp1arGPR09Tb&#10;Myo7k3ZzOwAAAAAAAAAAAAAAAAAAAAD3gdUky2t9/rH12dnjR9+pTD+W5EaSke7uheIX9x/BDAAA&#10;AAAAAAAAAAAAAAAAAID7RiUn15ONU/PX/th/PC5tPrk6Uv+ou49UjXm6UklX0nu96Z20L6ogAAAA&#10;AAAAAAAAAAAAAAAAAA+U052spo7/8Ff7ww9dOnRptvl8dT6WyuVOZpV0f4euxM7/VVLd3Vt9jVs1&#10;kqSTqWqMSqdTi3Usepp6e0ZlZ9JubgcAAAAAAAAAAAAAAAAAAADgPrKaZHmtzz36W7PXHsvlyrTS&#10;6RtJRnV6j7e74wQzAAAAAAAAAAAAAAAAAAAAAO47lZxcTzZOzX//oz84Lm4+sVrJZ7pzJFXz7lTl&#10;wQ1n1F4vAAAAAAAAAAAAAAAAAAAAAMCCTneymjr2wy/3+8dbx66/Z/ZCur8nlavdGd+uLFFJd1KV&#10;VHd30gv0J0aSdDJVjVHpdGqxjkVPU2/PqOxM2s3tAAAAAAAAAAAAAAAAAAAAANyHVpMsr/X5R1+a&#10;vXnk4fPV019PdWWriNG1VcPovV7zdhPMAAAAAAAAAAAAAAAAAAAAALhvVXJyPdk4NX/t+z453r7+&#10;xPNJ/eMkS0nNu/Mg9jJSe70AAAAAAAAAAAAAAAAAAAAAAN+l052sppZ+5Cv93oc3Hq/pxvOd/mCq&#10;NrszqtK93ZmobH2upLq7k16gPzGSpJOpaoxKp1OLdSx6mnp7RmVn0m5uBwAAAAAAAAAAAAAAAAAA&#10;AOA+tppkea0vHP7t2flHxlvz6pVUPZRO8kdiGQ8KwQwAAAAAAAAAAAAAAAAAAACA+14lJ9eTjVPz&#10;Nz76iXFp8/EXpuRnOjlaqXl6p5vxYHig6h8AAAAAAAAAAAAAAAAAAAAA+9rpTlZTSz/8cn9gvHXs&#10;+nvGP033+1O12Z2RSirpTqqS6u5OeoH+xEiSTqaqMSqdTi3Wsehp6u0ZlZ1Ju7kdAAAAAAAAAAAA&#10;AAAAAAAAgAfAapLltb7w6EuzNy8dPJ+u/yapkU5S3ek93u82EcwAAAAAAAAAAAAAAAAAAAAAeGBU&#10;cnI9efHU/LVf/0Rt/P7xL3TlZ7v6SPWYpx6MYkbt9QIAAAAAAAAAAAAAAAAAAAAA3G6dJLX08a/0&#10;Mx85f3y63r/a3U9X1WYnI0kqqe7upBfoT4ztS6aqMSqdTi3Wsehp6u0ZlZ1Ju7kdAAAAAAAAAAAA&#10;AAAAAAAAgAfM8lpf+Mhvz8699Z5zqf7xdGbZqmN0knRPe7zg4gQzAAAAAAAAAAAAAAAAAAAAAB44&#10;lZxcT148NX/9n32iNr5+/Odrlp/vZCmpeZJU7fWOi7uPVwcAAAAAAAAAAAAAAAAAAADg3XWS1NL3&#10;r/czz5x57/zAgRcqeSrJtSSzTne6F+hPjO3hU9UYlU6nFutY9DT19ozKzqTd3A4AAAAAAAAAAAAA&#10;AAAAAADAA2p5rS88uzY7987h1zPVTyR5T3f31n8u1LjYc4IZAAAAAAAAAAAAAAAAAAAAAA+sSk6u&#10;Jxun5q//+ifr4o3jn63kc6laSnKjkkqq93rLW3V/Zj4AAAAAAAAAAAAAAAAAAAAA2L3TnZzOWPqX&#10;L09PP3z+Q5nyQidHu3OjKqOTTk+30KEYSdLJVDVGpdOpxToWPU29PaOyM2k3twMAAAAAAAAAAAAA&#10;AAAAAADwADud5MzadOHQS7N3evP30vWTnRyqSnfSe73erRLMAAAAAAAAAAAAAAAAAAAAAHjQrVRy&#10;dj05sTw/v3Qslw8d+kw6n09ypJJ5dSqp+yacUXu9AAAAAAAAAAAAAAAAAAAAAAB3yUonyXj8lS9N&#10;Jy5d+eg0jecqfShV8+pUZ9rloJEknUxVY1Q6nVqsY9HT1NszKjuTdnM7AAAAAAAAAAAAAAAAAAAA&#10;APvEmbXprauvzt7Jtd+p0T+VqkPpTF3ppHqv19uNhcocAAAAAAAAAAAAAAAAAAAAANyn/vzPJSeW&#10;89jV6zl+JTl49dJnaxr/WSoXuzNLdaf7Jk2KkSSdTFVjVDqdWqxj0dPU2zMqO5NuQjADAAAAAAAA&#10;AAAAAAAAAAAAYL9Z6SQZT7z+e9OTr31ted7j85nl4eqad7ru9WDGWOQiAAAAAAAAAAAAAAAAAAAA&#10;AO5705vv/dB4+PGn1zPL36+pHu3uqboqqd7r5d6NYAYAAAAAAAAAAAAAAAAAAADAfrNSO5+mq8dP&#10;5C/8iT/5U6n8P0mOpDJPqlL3bjSjbv4VAAAAAAAAAAAAAAAAAAAAAB5IK50k42NvvT7lG//m49N8&#10;9oupqdLVqSRdSaZv06cYSdLJVDVGpdOpxToWPU29PaOyM+kmxiIXAQAAAAAAAAAAAAAAAAAAAPCA&#10;WMv08uPvHReuP/HlVP+D6nGkKvPqqlTv9XbflmAGAAAAAAAAAAAAAAAAAAAAwH61UsnZJCvpdx5Z&#10;yubS9b+Z6i9216P9B9GMe6+aIZgBAAAAAAAAAAAAAAAAAAAAsJ+tJjmd3lh+elw+8L6rSf93lb5R&#10;nepKJ7XXG34LwQwAAAAAAAAAAAAAAAAAAACAfa2S00nWMp155tnx9rXHV3vUz6RyNMk8nUqN3uMl&#10;/wOCGQAAAAAAAAAAAAAAAAAAAAD73UolZ5OspN9JZ7Ov/WR1vlqdQ6me6h6LZghmAAAAAAAAAAAA&#10;AAAAAAAAAJCsJlle643Da7PLFw5d6Ew/3tWjutLVndwzvQzBDAAAAAAAAAAAAAAAAAAAAACSpJKT&#10;68mLp+ZnVn+oNr7xxOer8392+kil5pWqZNwT1Yza6wUAAAAAAAAAAAAAAAAAAAAAuJd0ktTR73+5&#10;n3r/hffVbPqVqnq8u69X9egena1mRSdT1RiVTqcW61j0NPX2jMrOpJsYi1wEAAAAAAAAAAAAAAAA&#10;AAAAwANsvD98BAAAIABJREFUea3ffval2ZWHrn4jlU9398NV1Z3R20GNPSWYAQAAAAAAAAAAAAAA&#10;AAAAAMAfUcnJ9eTE8vzCsWO58sijP5fkhSRHKpknVVV7viEAAAAAAAAAAAAAAAAAAAAAfJOVTpJx&#10;/JUvTccvbn5k1v1cVR5L6kb3NJLqpKvGqHQ6tVjHoqept2dUdibdxFjkIgAAAAAAAAAAAAAAAAAA&#10;AAD2gTNr07mrr84uXjjwysj4250+3OkpSVIL9TFuC8EMAAAAAAAAAAAAAAAAAAAAAL7VSiVn15MT&#10;y/OLjyzl5V/6T/5u9eyfp/NYqubVqb1KV+xdqgMAAAAAAAAAAAAAAAAAAACAe99KJ8lY+q03pmdu&#10;vPoD89G/mM5IpdNT1RiVTqcW61j0NPX2jMrOpJvYm0wHAAAAAAAAAAAAAAAAAAAAAPePtUwX/vhT&#10;4/zmsX9dVX+vkscqmdcepSsWKnMAAAAAAAAAAAAAAAAAAAAAsI+c7mQ1deTPvdbHL3z14MGj7/lC&#10;V30s3Zcz6qHqdGqxjkVPU9cYtT1ha9JN7E2mAwAAAAAAAAAAAAAAAAAAAID7x2qS0+mN7396XP7Q&#10;+66m+q9V9zxVo6b03V5HMAMAAAAAAAAAAAAAAAAAAACAm6jkdJK1TGc+/Oy4eP2J1Yz843SOdPU8&#10;lUpPdy2cUXfrIgAAAAAAAAAAAAAAAAAAAADuc6c7WU0t/ejL/cyhC8en6/1/JXl/pzera6TSqVvr&#10;WfQ0dY2xc7LTNz8/Fn4AAAAAAAAAAAAAAAAAAAAAAPaX1STLa33h0EuzS/Or56qnH0/nPduZi05P&#10;d2UNwQwAAAAAAAAAAAAAAAAAAAAAdqmSk+vJieX5+aNLuXLosV/I6M+n6ki65xmj0um7sAUAAAAA&#10;AAAAAAAAAAAAAAAA3IKVTpLxxCtfnp64eO17OvMvVOdIV65X1biVUT1NXVuhjcpWbuOmPYxbugAA&#10;AAAAAAAAAAAAAAAAAAAAkiRn1qY3r74ye6eu/LtK/1SqHkmnu9PpdE9T36mrb1rUAAAAAAAAAAAA&#10;AAAAAAAAAIBv8ed/LjmxnMeuXMvjmyMPX770i5X6U0kupTJLT50aN21b9DR1jVHpVCqdvnkPQzAD&#10;AAAAAAAAAAAAAAAAAAAAgMWsdJKMJ17/+nTizDc+3j19LtmOYNRI6uZti0WCGeO73xwAAAAAAAAA&#10;AAAAAAAAAACAfWst05vv/cDYuP74l6d5/kFPfaRqzLu70lPfiStvWtQAAAAAAAAAAAAAAAAAAAAA&#10;gO/odCerqaX/4nf6g8euHt68eOmFdH+sqi5396zGu+ctepq6xqh0KpVO37yHMW7b8gAAAAAAAAAA&#10;AAAAAAAAAADsP6tJltf6wiO/OTubG+9U8uNVle6uqur01On07bxSMAMAAAAAAAAAAAAAAAAAAACA&#10;70IlJ9eTjVPz1z7y8bFx/fg/TfKzSY4mmXdXJdPtvhEAAAAAAAAAAAAAAAAAAAAAvkunO1lNLf3o&#10;y/30w28+Pc3Hr3TyVFVdS/Wo7k6Nb2ld9DR1jVHpVCqdvnkPY9yZJwAAAAAAAAAAAAAAAAAAAABg&#10;X1lNsrzWFw69NHunr782Mn6qqh6upDMltzNzIZgBAAAAAAAAAAAAAAAAAAAAwG1Qycn15MTy/PzS&#10;8Vw+dPgzVfnV7n6squbdXen0bboJAAAAAAAAAAAAAAAAAAAAAG6TlU6S8fgrX56OX7r2sVlPv9zd&#10;B1M1T09VNZL6w+ZFT1PXGJVOZSupcdMexriT+wMAAAAAAAAAAAAAAAAAAACwD7349emtq6/MLl4Y&#10;Lyf5u0keq2Sq1E1jGLtxW4YAAAAAAAAAAAAAAAAAAAAAwB9YfilZP1lH/sx6H988c/Dg0oHnuvtP&#10;VNU76cxS6dRW96KnqWuMnX/p9M17GLM7/wQAAAAAAAAAAAAAAAAAAAAA7Ctn/05yOtn8UyfGgb5+&#10;/eCVd75elf8qqe0cxpRUbYUxulNbn7cTGjcPZow7tzkAAAAAAAAAAAAAAAAAAAAA+1Mlp5OsZTrz&#10;4WfHxo0nfi1V/3vSR5LMU1Xpqb+L6QAAAAAAAAAAAAAAAAAAAABwB5zuZDV19Ede7icePv/kQ50v&#10;VPrp7rpWI2OrmdFdY1Q6lUqnb97DGHdhdQAAAAAAAAAAAAAAAAAAAAD2o9Uky2v99uGXZpu5eqYy&#10;/Y3ueriqu6ekqnqRsYIZAAAAAAAAAAAAAAAAAAAAANwhlZxcT04sz99eOparBx/72aq80J0jVT1P&#10;dVUtNBUAAAAAAAAAAAAAAAAAAAAA7qCVTpLxxO9+aXry7asnp6rPZeRgkilJUqn09t998x7GuLPb&#10;AgAAAAAAAAAAAAAAAAAAAECSF78+vbn56uzc5QNrPeu/n86jSeY7zYxbcdOiBgAAAAAAAAAAAAAA&#10;AAAAAAB815ZfStZP1mP/+W/00eP1yOHr0/PV9R8l/U5GzdKpVDp98x7GuBv7AgAAAAAAAAAAAAAA&#10;AAD8/+zczYudZx3H4e/vOZM06dBkmrc2wWxEQc5sKrrIRhhc1rX/T1aCbgrupa6zkkLBVGgHBFuK&#10;opDMMYtaF1GjMZrM5G0yyXl+LhJpqpkkLjIn4HXBvXqe++bzF3wBAPg/N1tNpht988ifJ/f277s7&#10;VH6Qyryrqsf+n54ymAEAAAAAAAAAAAAAAAAAAADAHqhkdZZsnZn//evfHjZ3jv5iTJ9L9+Gqmnc/&#10;/2hGvcBKAAAAAAAAAAAAAAAAAAAAAPiytU7WU4e/9/s+9cq1kz1Oznf3G1W1k87wPGsYw4uvBAAA&#10;AAAAAAAAAAAAAAAAAIBH1pNMN3rz1YuT233/SnfeSeVAOmMP3ak8PE9hMAMAAAAAAAAAAAAAAAAA&#10;AACAPVTJ6iw5Pp1fXzmS7VeX303qw854OF1juitP38tI7VEpAAAAAAAAAAAAAAAAAAAAAHzhbCfJ&#10;cOwPvxlP3Lz31rz7vaqapNMZkvTuuxjDnkUCAAAAAAAAAAAAAAAAAAAAwOM+vjxe2/58cv3W/t9V&#10;hne7+1Aq84ypVHq3a7suaQAAAAAAAAAAAAAAAAAAAADACzW9mMxW69B3P+ljR/cd3r+z/X6Sb6T6&#10;bjIMu13b9QMAAAAAAAAAAAAAAAAAAAAAvFCz1WS60VtHL09uXctmd36UVCVD0unUo/MfDGYAAAAA&#10;AAAAAAAAAAAAAAAAsCCVrM6SrTPzqx99q27dP/ZeVX6W5FAq84ypXW4BAAAAAAAAAAAAAAAAAAAA&#10;wAKtdbKWYeXTS+OppetfG9PnUzmYyjydSn15I2NYVCcAAAAAAAAAAAAAAAAAAAAAJEnWklzdGG8s&#10;X5hs77//WQ/141SWu3t8NJfRj/9eT34FAAAAAAAAAAAAAAAAAAAAAPbQ988lx6c5sb2T00vjvltX&#10;t39eqbe6+3alJhnS6YdbGQYzAAAAAAAAAAAAAAAAAAAAAHg5nO0kGU5d+Xxc+euV78yTczXUPOkk&#10;lX8PZgwLjQQAAAAAAAAAAAAAAAAAAACAx21k/MvJrw6bO8d+Walz6RzqMfN0qjud5OFqBgAAAAAA&#10;AAAAAAAAAAAAAAC8FNY6WU+tvH2pv7K0+cb9evBBkjeraif1cCtjWHAiAAAAAAAAAAAAAAAAAAAA&#10;AHxhPcl0o28sX5hsDXf+VlXvVNWBTjqjwQwAAAAAAAAAAAAAAAAAAAAAXjqVrM6S49P59ddfz92D&#10;yz/tzofpfq0r84ypWnQiAAAAAAAAAAAAAAAAAAAAAPyXs50kw5Erl8cjV/70zaWh3093Z6geFt0G&#10;AAAAAAAAAAAAAAAAAAAAAE+0kfGfJ08Pdx4c/W0lP0nqtXTmteguAAAAAAAAAAAAAAAAAAAAAHii&#10;tU7WUytvX+o3X9k6mn7wQZLTw6K7AAAAAAAAAAAAAAAAAAAAAOCJ1pNMN/rG8oXJ7dz5R6d/mM6S&#10;wQwAAAAAAAAAAAAAAAAAAAAAXlKVrM6S49P5jZWV3Du4fC4Zz9eiswAAAAAAAAAAAAAAAAAAAADg&#10;qc52kgzHPvv1eOLm3emw6B4AAAAAAAAAAAAAAAAAAAAAeKaPL4/X7v1xcuPmgdmiUwAAAAAAAAAA&#10;AAAAAAAAAADg2aYXk3QdXvtVatEtAAAAAAAAAAAAAAAAAAAAAPBsnUw3ktXZZFh0CgAAAAAAAAAA&#10;AAAAAAAAAAA8WyWrs2TrzHzRJQAAAAAAAAAAAAAAAAAAAADw/NY6w6IbAAAAAAAAAAAAAAAAAAAA&#10;AOC5rS06AAAAAAAAAAAAAAAAAAAAAAAAAAAAAAAAAAAAAAAAAAAAAAAAAAAAAAAAAAAAAAAAAAAA&#10;AAAAAAAAAAAAAAAAAAAAAAAAAAAAAAAAAAAAAAAAAAAAAAAAAAAAAAAAAAAAAAAAAAAAAAAAAAAA&#10;AAAAAAAAAAAAAAAAAAAAAAAAAAAAAAAAAAAAAAAAAAAAAAAAAAAAAAAAAAAAAAAAAAAAAAAAAAAA&#10;AAAAAAAAAAAAAAAAAAAAAAAAAAAAAAAAAAAAAAAAAAAAAAAAAAAAAAAAAAAAAAAAAAAAAAAAAAAA&#10;AAAAAAAAAAAAAAAAAAAAAAAAAAAAAAAAAAAAAAAAAAAAAAAAAAAAAAAAAAAAAAAAAAAAAAAAAAAA&#10;AAAAAAAAAAAAAAAAAAAAAAAAAAAAAAAAAAAAAAAAAAAAAAAAAAAAAAAAAAAAAAAAAAAAAAAAAAAA&#10;AAAAAAAAAAAAAAAAAAAAAAAAAAAAAAAAAAAAAAAAAAAAAAAAAAAAAAAAAAAAAAAAAAAAAAAAAAAA&#10;AAAAAAAAAAAAAAAAAAAAAAAAAAAAAAAAAAAAAAAAAAAAAAAAAAAAAAAAAAAAAAAAAAAAAAAAAAAA&#10;AAAAAAAAAAAAAAAAAAAAAAAAAAAAAAAAAAAAAAAAAAAAAAAAAAAAAAAAAAAAAAAAAAAAAAAAAAAA&#10;AAAAAAAAAAAAAAAAAAAAAAAAAAAAAAAAAAAAAAAAAAAAAAAAAAAAAAAAAAAAAAAAAAAAAAAAAAAA&#10;AAAAAAAAAAAAAAAAAAAAAAAAAAAAAAAAAAAAAAAAAAAAAAAAAAAAAAAAAAAAAAAAAAAAAAAAAAAA&#10;AAAAAAAAAAAAAAAAAAAAAAAAAAAAAAAAAAAAAAAAAAAAAAAAAAAAAAAAAAAAAAAAAAAAAAAAAAAA&#10;AAAAAAAAAAAAAAAAAAAAAAAAAAAAAAAAAAAAAAAAAAAAAAAAAAAAAAAAAAAAAAAAAAAAAAAAAAAA&#10;AAAAAAAAAAAAAAAAAAAAAAAAAAAAAAAAAAAAAAAAAAAAAAAAAAAAAAAAAAAAAAAAAAAAAAAAAAAA&#10;AAAAAAAAAAAAAAAAAAAAAAAAAAAAAAAAAAAAAAAAAAAAAAAAAAAAAAAAAAAAAAAAAAAAAAAAAAAA&#10;AAAAAAAAAAAAAAAAAAAAAAAAAAAAAAAAAAAAAAAAAAAAAAAAAAAAAAAAAAAAAAAAAAAAAAAAAAAA&#10;AAAAAAAAAAAAAAAAAAAAAAAAAAAAAAAAAAAAAAAAAAAAAAAAAAAAAAAAAAAAAAAAAAAAAAAAAAAA&#10;AAAAAAAAAAAAAAAAAAAAAAAAAAAAAAAAAAAAAAAAAAAAAAAAAAAAAAAAAAAAAAAAAAAAAAAAAAAA&#10;AAAAAAAAAAAAAAAAAAAAAAAAAAAAAAAAAAAAAAAAAAAAAAAAAAAAAAAAAAAAAAAAAAAAAAAAAAAA&#10;AAAAAAAAAAAAAAAAAAAAAAAAAAAAAAAAAAAAAAAAAAAAAAAAAAAAAAAAAAAAAAAAAAAAAAAAAAAA&#10;AAAAAAAAAAAAAAAAAAAAAAAAAAAAAAAAAAAAAAAAAAAAAAAAAAAAAAAAAAAAAAAAAAAAAAAAAAAA&#10;AAAAAAAAAAAAAAAAAAAAAAAAAAAAAAAAAAAAAAAAAAAAAAAAAAAAAAAAAAAAAAAAAAAAAAAAAAAA&#10;AAAAAAAAAAAAAAAAAAAAAAAAAAAAAAAAAAAAAAAAAAAAAAAAAAAAAAAAAAAAAAAAAAAAAAAAAAAA&#10;AAAAAAAAAAAAAAAAAAAAAAAAAAAAAAAAAAAAAAAAAAAAAAAAAAAAAAAAAAAAAAAAAAAAAAAAAAAA&#10;AAAAAAAAAAAAAAAAAAAAAAAAAAAAAAAAAAAAAAAAAAAAAAAAAAAAAAAAAAAAAAAAAAAAAAAAAAAA&#10;AAAAAAAAAAAAAAAAAAAAAAAAAAAAAAAAAAAAAAAAAAAAAAAAAAAAAAAAAAAAAAAAAAAAAAAAAAAA&#10;AAAAAAAAAAAAAAAAAAAAAAAAAAAAAAAAAAAAAAAAAAAAAAAAAAAAAAAAAAAAAAAAAAAAAAAAAAAA&#10;AAAAAAAAAAAAAAAAAAAAAAAAAAAAAAAAAAAAAAAAAAAAAAAAAAAAAAAAAAAAAAAAAAAAAAAAAAAA&#10;AAAAAAAAAAAAAAAAAAAAAAAAAAAAAAAAAAAAAAAAAAAAAAAAAAAAAAAAAAAAAAAAAAAAAAAAAAAA&#10;AAAAAAAAAAAAAAAAAAAAAAAAAAAAAAAAAAAAAAAAAAAAAAAAAAAAAAAAAAAAAAAAAAAAAAAAAAAA&#10;AAAAAAAAAAAAAAAAAAAAAAAAAAAAAAAAAAAAAAAAAAAAAAAAAAAAAAAAAAAAAAAAAAAAAAAAAAAA&#10;AAAAAAAAAAAAAAAAAAAAAAAAAAAAAAAAAAAAAAAAAAAAAAAAAAAAAAAAAAAAAAAAAAAAAAAAAAAA&#10;AAAAAAAAAAAAAAAAAAAAAAAAAAAAAAAAAAAAAAAAAAAAAAAAAAAAAAAAAAAAAAAAAAAAAAAAAAAA&#10;AAAAAAAAAAAAAAAAAAAAAAAAAAAAAAAAAAAAAAAAAAAAAAAAAAAAAAAAAAAAAAAAAAAAAAAAAAAA&#10;AAAAAAAAAAAAAAAAAAAAAAAAAAAAAAAAAAAAAAAAAAAAAAAAAAAAAAAAAAAAAAAAAAAAAAAAAAAA&#10;AAAAAAAAAAAAAAAAAAAAAAAAAAAAAAAAAAAAAAAAAAAAAAAAAAAAAAAAAAAAAAAAAAAAAAAAAAAA&#10;AAAAAAAAAAAAAAAAAAAAAAAAAAAAAAAAAAAAAAAAAAAAAAAAAAAAAAAAAAAAAAAAAAAAAAAAAAAA&#10;AAAAAAAAAAAAAAAAAAAAAAAAAAAAAAAAAAAAAAAAAAAAAAAAAAAAAAAAAAAAAAAAAAAAAAAAAAAA&#10;AAAAAAAAAAAAAAAAAAAAAAAAAAAAAAAAAAAAAAAAAAAAAAAAAAAAAAAAAAAAAAAAAAAAAAAAAAAA&#10;AAAAAAAAAAAAAAAAAAAAAAAAAAAAAAAAAAAAAAAAAAAAAAAAAAAAAAAAAAAAAAAAAAAAAAAAAAAA&#10;AAAAAAAAAAAAAAAAAAAAAAAAAAAAAAAAAAAAAAAAAAAAAAAAAAAAAAAAAAAAAAAAAAAAAAAAAAAA&#10;AAAAAAAAAAAAAAAAAAAAAAAAAAAAAAAAAAAAAAAAAAAAAAAAAAAAAAAAAAAAAAAAAAAAAAAAAAAA&#10;AAAAAAAAAAAAAAAAAAAAAAAAAAAAAAAAAAAAAAAAAAAAAAAAAAAAAAAAAAAAAAAAAAAAAAAAAAAA&#10;AAAAAAAAAAAAAAAAAAAAAAAAAAAAAAAAAAAAAAAAAAAAAAAAAAAAAAAAAAAAAAAAAAAAAAAAAAAA&#10;AAAAAAAAAAAAAAAAAAAAAAAAAAAAAAAAAAAAAAAAAAAAAAAAAAAAAAAAAAAAAAAAAAAAAAAAAAAA&#10;AAAAAAAAAAAAAAAAAAAAAAAAAAAAAAAAAAAAAAAAAAAAAAAAAAAAAAAAAAAAAAAAAAAAAAAAAAAA&#10;AAAAAAAAAAAAAAAAAAAAAAAAAAAAAAAAAAAAAAAAAAAAAAAAAAAAAAAAAAAAAAAAAAAAAAAAAAAA&#10;AAAAAAAAAAAAAAAAAAAAAAAAAAAAAAAAAAAAAAAAAAAAAAAAAAAAAAAAAAAAAAAAAAAAAAAAAAAA&#10;AAAAAAAAAAAAAAAAAAAAAAAAAAAAAAAAAAAAAAAAAAAAAAAAAAAAAAAAAAAAAAAAAAAAAAAAAAAA&#10;AAAAAAAAAAAAAAAAAAAAAAAAAAAAAAAAAAAAAAAAAAAAAAAAAAAAAAAAAAAAAAAAAAAAAAAAAAAA&#10;AAAAAAAAAAAAAAAAAAAAAAAAAAAAAAAAAAAAAAAAAAAAAAAAAAAAAAAAAAAAAAAAAAAAAAAAAAAA&#10;AAAAAAAAAAAAAAAAAAAAAAAAAAAAAAAAAAAAAAAAAAAAAAAAAAAAAAAAAAAAAAAAAAAAAAAAAAAA&#10;AAAAAAAAAAAAAAAAAAAAAAAAAAAAAAAAAAAAAAAAAAAAAAAAAAAAAAAAAAAAAAAAAAAAAAAAAAAA&#10;AAAAAAAAAAAAAAAAAAAAAAAAAAAAAAAAAAAAAAAAAAAAAAAAAAAAAAAAAAAAAAAAAAAAAAAAAAAA&#10;AAAAAAAAAAAAAAAAAAAAAAAAAAAAAAAAAAAAAAAAAAAAAAAAAAAAAAAAAAAAAAAAAAAAAAAAAAAA&#10;AAAAAAAAAAAAAAAAAAAAAAAAAAAAAAAAAAAAAAAAAAAAAAAAAAAAAAAAAAAAAAAAAAAAAAAAAAAA&#10;AAAAAAAAAAAAAAAAAAAAAAAAAAAAAAAAAAAAAAAAAAAAAAAAAAAAAAAAAAAAAAAAAAAAAAAAAAAA&#10;AAAAAAAAAAAAAAAAAAAAAAAAAAAAAAAAAAAAAAAAAAAAAAAAAAAAAAAAAAAAAAAAAAAAAAAAAAAA&#10;AAAAAAAAAAAAAAAAAAAAAAAAAAAAAAAAAAAAAAAAAAAAAAAAAAAAAAAAAAAAAAAAAAAAAAAAAAAA&#10;AAAAAAAAAAAAAAAAAAAAAAAAAAAAAAAAAAAAAAAAAAAAAAAAAAAAAAAAAAAAgH+xBwcCAAAAAED+&#10;r42gqqqqqqqqqqqqqqqqqqqqqqqqqqqqqqqqqqqqqqqqqqqqqqqqqqqqqqqqqqqqqqqqqqqqqqqq&#10;qqqqqqqqqqqqqqqqqqqqqqqqqqqqqqqqqqqqqqqqqqqqqqqqqqqqqqqqqqqqqqqqqqqqqqqqqqqq&#10;qqqqqqqqqqqqqqqqqqqqqqqqqqqqqqqqqqqqqqqqqqqqqqqqqqqqqqqqqqqqqqqqqqqqqqqqqqqq&#10;qqqqqqqqqqqqqqqqqqqqqqqqqqqqqqqqqqqqqqqqqqqqqqqqqqqqqqqqqqqqqqqqqqqqqqqqqqqq&#10;qqqqqqqqqqqqqqqqqqqqqqqqqqqqqqqqqqqqqqqqqqqqqqqqqqqqqqqqqqqqqqqqqqqqqqqqqqqq&#10;qqqqqqqqqqqqqqqqqqqqqqqqqqqqqqqqqqqqqqqqqqqqqqqqqqqqqqqqqqqqqqqqqqqqqqqqqqqq&#10;qqqqqqqqqqqqqqqqqqqqqqqqqqqqqqqqqqqqqqqqqqqqqqqqqqqqqqqqqqqqqqqqqqqqqqqqqqqq&#10;qqqqqqqqqqqqqqqqqqqqqqqqqqqqqqqqqqqqqqqqqqqqqqqqqqqqqqqqqqqqqqqqqqqqqqqqqqqq&#10;qqqqqqqqqqqqqqqqqqqqqqqqqqqqqqqqqqqqqqqqqqqqqqqqqqqqqqqqqqqqqqqqqqqqqqqqqqqq&#10;qqqqqqqqqqqqqqqqqqqqqqqqqqqqqqqqqqqqqqqqqqqqqqqqqqqqqqqqqqqqqqqqqqqqqqqqqqqq&#10;qqqqqqqqqqqqqqqqqqqqqqqqqqqqqqqqqqqqqqqqqqqqqqqqqqqqqqqqqqqqqqqqqqqqqqqqqqqq&#10;qqqqqqqqqqqqqqqqqqqqqqqqqqqqqqqqqqqqqqqqqqqqqqqqqqqqqqqqqqqqqqqqqqqqqqqqqqqq&#10;qqqqqqqqqqqqqqqqqqqqqqqqqqqqqqqqqqqqqqqqqqqqqqqqqqqqqqqqqqqqqqqqqqqqqqqqqqqq&#10;qqqqqqqqqqqqqqqqqqqqqqqqqqqqqqqqqqqqqqqqqqqqqqqqqqqqqqqqqqqqqqqqqqqqqqqqqqqq&#10;qqqqqqqqqqqqqqqqqqqqqqqqqqqqqqqqqqqqqqqqqqqqqqqqqqqqqqqqqqqqqqqqqqqqqqqqqqqq&#10;qqqqqqqqqqqqqqqqqqqqqqqqqqqqqqqqqqqqqqqqqqqqqqqqqqqqqqqqqqqqqqqqqqqqqqqqqqqq&#10;qqqqqqqqqqqqqqqqqqqqqqqqqqqqqqqqqqqqqqqqqqqqqqqqqqqqqqqqqqqqqqqqqqqqqqqqqqqq&#10;qqqqqqqqqqqqqqqqqqqqqqqqqqqqqqqqqqqqqqqqqqqqqqqqqqqqqqqqqqqqqqqqqqqqqqqqqqqq&#10;qqqqqqqqqqqqqqqqqqqqqqqqqqqqqqqqqqqqqqqqqqqqqqqqqqqqqqqqqqqqqqqqqqqqqqqqqqqq&#10;qqqqqqqqqqqqqqqqqqqqqqqqqqqqqqqqqqqqqqqqqqqqqqqqqqqqqqqqqqqqqqqqqqqqqqqqqqqq&#10;qqqqqqqqqqqqqqqqqqqqqqqqqqqqqqqqqqqqqqqqqqqqqqqqqqqqqqqqqqqqqqqqqqqqqqqqqqqq&#10;qqqqqqqqqqqqqqqqqqqqqqqqqqqqqqqqqqqqqqqqqqqqqqqqqqqqqqqqqqqqqqqqqqqqqqqqqqqq&#10;qqqqqqqqqqqqqqqqqqqqqqqqqqqqqqqqqqqqqqqqqqqqqqqqqqqqqqqqqqqqqqqqqqqqqqqqqqqq&#10;qqqqqqqqqqqqqqqqqqqqqqqqqqqqqqqqqqqqqqqqqqqqqqqqqqqqqqqqqqqqqqqqqqqqqqqqqqqq&#10;qqqqqqqqqqqqqqqqqqqqqqqqqqqqqqqqqqqqqqqqqqqqqqqqqqqqqqqqqqqqqqqqqqqqqqqqqqqq&#10;qqqqqqqqqqqqqqqqqqqqqqqqqqqqqqqqqqqqqqqqqqqqqqqqqqqqqqqqqqqqqqqqqqqqqqqqqqqq&#10;qqqqqqqqqqqqqqqqqqqqqqqqqqqqqqqqqqqqqqqqqqqqqqqqqqqqqqqqqqqqqqqqqqqqqqqqqqqq&#10;qqqqqqqqqqqqqqqqqqqqqqqqqqqqqqqqqqqqqqqqqqqqqqqqqqqqqqqqqqqqqqqqqqqqqqqqqqqq&#10;qqqrcjhWAAAgAElEQVSqqqqqqqqqqqqqqqqqqqqqqqqqqqqqqqqqqqqqqqqqqqqqqqqqqqqqqqqq&#10;qqqqqqqqqqqqqqqqqqqqqqqqqqqqqqqqqqqqqqqqqqqqqqqqqqqqqqqqqqqqqqqqqqqqqqqqqqqq&#10;qqqqqqqqqqqqqqqqqqqqqqqqqqqqqqqqqqqqqqqqqqqqqqqqqqqqqqqqqqqqqqqqqqqqqqqqqqqq&#10;qqqqqqqqqqqqqqqqqqqqqqqqqqqqqqqqqqqqqqqqqqqqqqqqqqqqqqqqqqqqqqqqqqqqqqqqqqqq&#10;qqqqqqqqqqqqqqqqqqqqqqqqqqqqqqqqqqqqqqqqqqqqqqqqqqqqqqqqqqqqqqqqqqqqqqqqqqqq&#10;qqqqqqqqqqqqqqqqqqqqqqqqqqqqqqqqqqqqqqqqqqqqqqqqqqqqqqqqqqqqqqqqqqqqqqqqqqqq&#10;qqqqqqqqqqqqqqqqqqqqqqqqqqqqqqqqqqqqqqqqqqqqqqqqqqqqqqqqqqqqqqqqqqqqqqqqqqqq&#10;qqqqqqqqqqqqqqqqqqqqqqqqqqqqqqqqqqqqqqqqqqqqqqqqqqqqqqqqqqqqqqqqqqqqqqqqqqqq&#10;qqqqqqqqqqqqqqqqqqqqqqqqqqqqqqqqqqqqqqqqqqqqqqqqqqqqqqqqqqqqqqqqqqqqqqqqqqqq&#10;qqqqqqqqqqqqqqqqqqqqqqqqqqqqqqqqqqqqqqqqqqqqqqqqqqqqqqqqqqqqqqqqqqqqqqqqqqqq&#10;qqqqqqqqqqqqqqqqqqqqqqqqqqqqqqqqqqqqqqqqqqqqqqqqqqqqqqqqqqqqqqqqqqqqqqqqqqqq&#10;qqqqqqqqqqqqqqqqqqqqqqqqqqqqqqqqqqqqqqqqqqqqqqqqqqqqqqqqqqqqqqqqqqqqqqqqqqqq&#10;qqqqqqqqqqqqqqqqqqqqqqqqqqqqqqqqqqqqqqqqqqqqqqqqqqqqqqqqqqqqqqqqqqqqqqqqqqqq&#10;qqqqqqqqqqqqqqqqqqqqqqqqqqqqqqqqqqqqqqqqqqqqqqqqqqqqqqqqqqqqqqqqqqqqqqqqqqqq&#10;qqqqqqqqqqqqqqqqqqqqqqqqqqqqqqqqqqqqqqqqqqqqqqqqqqqqqqqqqqqqqqqqqqqqqqqqqqqq&#10;qqqqqqqqqqqqqqqqqqqqqqqqqqqqqqqqqqqqqqqqqqqqqqqqqqqqqqqqqqqqqqqqqqqqqqqqqqqq&#10;qqqqqqqqqqqqqqqqqqqqqqqqqqqqqqqqqqqqqqqqqqqqqqqqqqqqqqqqqqqqqqqqqqqqqqqqqqqq&#10;qqqqqqqqqqqqqqqqqqqqqqqqqqqqqqqqqqqqqqqqqqqqqqqqqqqqqqqqqqqqqqqqqqqqqqqqqqqq&#10;qqqqqqqqqqqqqqqqqqqqqqqqqqqqqqqqqqqqqqqqqqqqqqqqqqqqqqqqqqqqqqqqqqqqqqqqqqqq&#10;qqqqqqqqqqqqqqqqqqqqqqqqqqqqqqqqqqqqqqqqqqqqqqqqqqqqqqqqqqqqqqqqqqqqqqqqqqqq&#10;qqqqqqqqqqqqqqqqqqqqqqqqqqqqqqqqqqqqqqqqqqqqqqqqqqqqqqqqqqqqqqqqqqqqqqqqqqqq&#10;qqqqqqqqqqqqqqqqqqqqqqqqqqqqqqqqqqqqqqqqqqqqqqqqqqqqqqqqqqqqqqqqqqqqqqqqqqqq&#10;qqqqqqqqqqqqqqqqqqqqqqqqqqqqqqqqqqqqqqqqqqqqqqqqqqqqqqqqqqqqqqqqqqqqqqqqqqqq&#10;qqqqqqqqqqqqqqqqqqqqqqqqqqqqqqqqqqqqqqqqqqqqqqqqqqqqqqqqqqqqqqqqqqqqqqqqqqqq&#10;qqqqqqqqqqqqqqqqqqqqqqqqqqqqqqqqqqqqqqqqqqqqqqqqqqqqqqqqqqqqqqqqqqqqqqqqqqqq&#10;qqqqqqqqqqqqqqqqqqqqqqqqqqqqqqqqqqqqqqqqqqqqqqqqqqqqqqqqqqqqqqqqqqqqqqqqqqqq&#10;qqqqqqqqqqqqqqqqqqqqqqqqqqqqqqqqqqqqqqqqqqqqqqqqqqqqqqqqqqqqqqqqqqqqqqqqqqqq&#10;qqqqqqqqqqqqqqqqqqqqqqqqqqqqqqqqqqqqqqqqqqqqqqqqqqqqqqqqqqqqqqqqqqqqqqqqqqqq&#10;qqqqqqqqqqqqqqqqqqqqqqqqqqqqqqqqqqqqqqqqqqqqqqqqqqqqqqqqqqqqqqqqqqqqqqqqqqqq&#10;qqqqqqqqqqqqqqqqqqqqqqqqqqqqqqqqqqqqqqqqqqqqqqqqqqqqqqqqqqqqqqqqqqqqqqqqqqqq&#10;qqqqqqqqqqqqqqqqqqqqqqqqqqqqqqqqqqqqqqqqqqqqqqqqqqqqqqqqqqqqqqqqqqqqqqqqqqqq&#10;qqqqqqqqqqqqqqqqqqqqqqqqqqqqqqqqqqqqqqqqqqqqqqqqqqqqqqqqqqqqqqqqqqqqqqqqqqqq&#10;qqqqqqqqqqqqqqqqqqqqqqqqqqqqqqqqqqqqqqqqqqqqqqqqqqqqqqqqqqqqqqqqqqqqqqqqqqqq&#10;qqqqqqqqqqqqqqqqqqqqqqqqqqqqqqqqqqqqqqqqqqqqqqqqqqqqqqqqqqqqqqqqqqqqqqqqqqqq&#10;qqqqqqqqqqqqqqqqqqqqqqqqqqqqqqqqqqqqqqqqqqqqqqqqqqqqqqqqqqqqqqqqqqqqqqqqqqqq&#10;qqqqqqqqqqqqqqqqqqqqqqqqqqqqqqqqqqqqqqqqqqqqqqqqqqqqqqqqqqqqqqqqqqqqqqqqqqqq&#10;qqqqqqqqqqqqqqqqqqqqqqqqqqqqqqqqqqqqqqqqqqqqqqqqqqqqqqqqqqqqqqqqqqqqqqqqqqqq&#10;qqqqqqqqqqqqqqqqqqqqqqqqqqqqqqqqqqqqqqqqqqqqqqqqqqqqqqqqqqqqqqqqqqqqqqqqqqqq&#10;qqqqqqqqqqqqqqqqqqqqqqqqqqqqqqqqqqqqqqqqqqqqqqqqqqqqqqqqqqqqqqqqqqqqqqqqqqqq&#10;qqqqqqqqqqqqqqqqqqqqqqqqqqqqqqqqqqqqqqqqqqqqqqqqqqqqqqqqqqqqqqqqqqqqqqqqqqqq&#10;qqqqqqqqqqqqqqqqqqqqqqqqqqqqqqqqqqqqqqqqqqqqqqqqqqqqqqqqqqqqqqqqqqqqqqqqqqqq&#10;qqqqqqqqqqqqqqqqqqqqqqqqqqqqqqqqqqqqqqqqqqqqqqqqqqqqqqqqqqqqqqqqqqqqqqqqqqqq&#10;qqqqqqqqqqqqqqqqqqqqqqqqqqqqqqqqqqqqqqqqqqqqqqqqqqqqqqqqqqqqqqqqqqqqqqqqqqqq&#10;qqqqqqqqqqqqqqqqqqqqqqqqqqqqqqqqqqqqqqqqqqqqqqqqqqqqqqqqqqqqqqqqqqqqqqqqqqqq&#10;qqqqqqqqwh4cCAAAAAAA+b82gqqqqqqqqqqqqqqqqqqqqqqqqqqqqqqqqqqqqqqqqqqqqqqqqqqq&#10;qqqqqqqqqqqqqqqqqqqqqqqqqqqqqqqqqqqqqqqqqqqqqqqqqqqqqqqqqqqqqqqqqqqqqqqqqqqq&#10;qqqqqqqqqqqqqqqqqqqqqqqqqqqqqqqqqqqqqqqqqqqqqqqqqqqqqqqqqqqqqqqqqqqqqqqqqqqq&#10;qqqqqqqqqqqqqqqqqqqqqqqqqqqqqqqqqqqqqqqqqqqqqqqqqqqqqqqqqqqqqqqqqqqqqqqqqqqq&#10;qqqqqqqqqqqqqqqqqqqqqqqqqqqqqqqqqqqqqqqqqqqqqqqqqqqqqqqqqqqqqqqqqqqqqqqqqqqq&#10;qqqqqqqqqqqqqqqqqqqqqqqqqqqqqqqqqqqqqqqqqqqqqqqqqqqqqqqqqqqqqqqqqqqqqqqqqqqq&#10;qqqqqqqqqqqqqqqqqqqqqqqqqqqqqqqqqqqqqqqqqqqqqqqqqqqqqqqqqqqqqqqqqqqqqqqqqqqq&#10;qqqqqqqqqqqqqqqqqqqqqqqqqqqqqqqqqqqqqqqqqqqqqqqqqqqqqqqqqqqqqqqqqqqqqqqqqqqq&#10;qqqqqqqqqqqqqqqqqqqqqqqqqqqqqqqqqqqqqqqqqqqqqqqqqqqqqqqqqqqqqqqqqqqqqqqqqqqq&#10;qqqqqqqqqqqqqqqqqqqqqqqqqqqqqqqqqqqqqqqqqqqqqqqqqqqqqqqqqqqqqqqqqqqqqqqqqqqq&#10;qqqqqqqqqqqqqqqqqqqqqqqqqqqqqqqqqqqqqqqqqqqqqqqqqqqqqqqqqqqqqqqqqqqqqqqqqqqq&#10;qqqqqqqqqqqqqqqqqqqqqqqqqqqqqqqqqqqqqqqqqqqqqqqqqqqqqqqqqqqqqqqqqqqqqqqqqqqq&#10;qqqqqqqqqqqqqqqqqqqqqqqqqqqqqqqqqqqqqqqqqqqqqqqqqqqqqqqqqqqqqqqqqqqqqqqqqqqq&#10;qqqqqqqqqqqqqqqqqqqqqqqqqqqqqqqqqqqqqqqqqqqqqqqqqqqqqqqqqqqqqqqqqqqqqqqqqqqq&#10;qqqqqqqqqqqqqqqqqqqqqqqqqqqqqqqqqqqqqqqqqqqqqqqqqqqqqqqqqqqqqqqqqqqqqqqqqqqq&#10;qqqqqqqqqqqqqqqqqqqqqqqqqqqqqqqqqqqqqqqqqqqqqqqqqqqqqqqqqqqqqqqqqqqqqqqqqqqq&#10;qqqqqqqqqqqqqqqqqqqqqqqqqqqqqqqqqqqqqqqqqqqqqqqqqqqqqqqqqqqqqqqqqqqqqqqqqqqq&#10;qqqqqqqqqqqqqqqqqqqqqqqqqqqqqqqqqqqqqqqqqqqqqqqqqqqqqqqqqqqqqqqqqqqqqqqqqqqq&#10;qqqqqqqqqqqqqqqqqqqqqqqqqqqqqqqqqqqqqqqqqqqqqqqqqqqqqqqqqqqqqqqqqqqqqqqqqqqq&#10;qqqqqqqqqqqqqqqqqqqqqqqqqqqqqqqqqqqqqqqqqqqqqqqqqqqqqqqqqqqqqqqqqqqqqqqqqqqq&#10;qqqqqqqqqqqqqqqqqqqqqqqqqqqqqqqqqqqqqqqqqqqqqqqqqqqqqqqqqqqqqqqqqqqqqqqqqqqq&#10;qqqqqqqqqqqqqqqqqqqqqqqqqqqqqqqqqqqqqqqqqqqqqqqqqqqqqqqqqqqqqqqqqqqqqqqqqqqq&#10;qqqqqqqqqqqqqqqqqqqqqqqqqqqqqqqqqqqqqqqqqqqqqqqqqqqqqqqqqqqqqqqqqqqqqqqqqqqq&#10;qqqqqqqqqqqqqqqqqqqqqqqqqqqqqqqqqqqqqqqqqqqqqqqqqqqqqqqqqqqqqqqqqqqqqqqqqqqq&#10;qqqqqqqqqqqqqqqqqqqqqqqqqqqqqqqqqqqqqqqqqqqqqqqqqqqqqqqqqqqqqqqqqqqqqqqqqqqq&#10;qqqqqqqqqqqqqqqqqqqqqqqqqqqqqqqqqqqqqqqqqqqqqqqqqqqqqqqqqqqqqqqqqqqqqqqqqqqq&#10;qqqqqqqqqqqqqqqqqqqqqqqqqqqqqqqqqqqqqqqqqqqqqqqqqqqqqqqqqqqqqqqqqqqqqqqqqqqq&#10;qqqqqqqqqqqqqqqqqqqqqqqqqqqqqqqqqqqqqqqqqqqqqqqqqqqqqqqqqqqqqqqqqqqqqqqqqqqq&#10;qqqqqqqqqqqqqqqqqqqqqqqqqqqqqqqqqqqqqqqqqqqqqqqqqqqqqqqqqqqqqqqqqqqqqqqqqqqq&#10;qqqqqqqqqqqqqqqqqqqqqqqqqqqqqqqqqqqqqqqqqqqqqqqqqqqqqqqqqqqqqqqqqqqqqqqqqqqq&#10;qqqqqqqqqqqqqqqqqqqqqqqqqqqqqqqqqqqqqqqqqqqqqqqqqqqqqqqqqqqqqqqqqqqqqqqqqqqq&#10;qqqqqqqqqqqqqqqqqqqqqqqqqqqqqqqqqqqqqqqqqqqqqqqqqqqqqqqqqqqqqqqqqqqqqqqqqqqq&#10;qqqqqqqqqqqqqqqqqqqqqqqqqqqqqqqqqqqqqqqqqqqqqqqqqqqqqqqqqqqqqqqqqqqqqqqqqqqq&#10;qqqqqqqqqqqqqqqqqqqqqqqqqqqqqqqqqqqqqqqqqqqqqqqqqqqqqqqqqqqqqqqqqqqqqqqqqqqq&#10;qqqqqqqqqqqqqqqqqqqqqqqqqqqqqqqqqqqqqqqqqqqqqqqqqqqqqqqqqqqqqqqqqqqqqqqqqqqq&#10;qqqqqqqqqqqqqqqqqqqqqqqqqqqqqqqqqqqqqqqqqqqqqqqqqqqqqqqqqqqqqqqqqqqqqqqqqqqq&#10;qqqqqqqqqqqqqqqqqqqqqqqqqqqqqqqqqqqqqqqqqqqqqqqqqqqqqqqqqqqqqqqqqqqqqqqqqqqq&#10;qqqqqqqqqqqqqqqqqqqqqqqqqqqqqqqqqqqqqqqqqqqqqqqqqqqqqqqqqqqqqqqqqqqqqqqqqqqq&#10;qqqqqqqqqqqqqqqqqqqqqqqqqqqqqqqqqqqqqqqqqqqqqqqqqqqqqqqqqqqqqqqqqqqqqqqqqqqq&#10;qqqqqqqqqqqqqqqqqqqqqqqqqqqqqqqqqqqqqqqqqqqqqqqqqqqqqqqqqqqqqqqqqqqqqqqqqqqq&#10;qqqqqqqqqqqqqqqqqqqqqqqqqqqqqqqqqqqqqqqqqqqqqqqqqqqqqqqqqqqqqqqqqqqqqqqqqqqq&#10;qqqqqqqqqqqqqqqqqqqqqqqqqqqqqqqqqqqqqqqqqqqqqqqqqqqqqqqqqqqqqqqqqqqqqqqqqqqq&#10;qqqqqqqqqqqqqqqqqqqqqqqqqqqqqqqqqqqqqqqqqqqqqqqqqqqqqqqqqqqqqqqqqqqqqqqqqqqq&#10;qqqqqqqqqqqqqqqqqqqqqqqqqqqqqqqqqqqqqqqqqqqqqqqqqqqqqqqqqqqqqqqqqqqqqqqqqqqq&#10;qqqqqqqqqqqqqqqqqqqqqqqqqqqqqqqqqqqqqqqqqqqqqqqqqqqqqqqqqqqqqqqqqqqqqqqqqqqq&#10;qqqqqqqqqqqqqqqqqqqqqqqqqqqqqqqqqqqqqqqqqqqqqqqqqqqqqqqqqqqqqqqqqqqqqqqqqqqq&#10;qqqqqqqqqqqqqqqqqqqqqqqqqqqqqqqqqqqqqqqqqqqqqqqqqqqqqqqqqqqqqqqqqqqqqqqqqqqq&#10;qqqqqqqqqqqqqqqqqqqqqqqqqqqqqqqqqqqqqqqqqqqqqqqqqqqqqqqqqqqqqqqqqqqqqqqqqqqq&#10;qqqqqqqqqqqqqqqqqqqqqqqqqqqqqqqqqqqqqqqqqqqqqqqqqqqqqqqqqqqqqqqqqqqqqqqqqqqq&#10;qqqqqqqqqqqqqqqqqqqqqqqqqqqqqqqqqqqqqqqqqqqqqqqqqqqqqqqqqqqqqqqqqqqqqqqqqqqq&#10;qqqqqqqqqqqqqqqqqqqqqqqqqqqqqqqqqqqqqqqqqqqqqqqqqqqqqqqqqqqqqqqqqqqqqqqqqqqq&#10;qqqqqqqqqqqqqqqqqqqqqqqqqqqqqqqqqqqqqqqqqqqqqqqqqqqqqqqqqqqqqqqqqqqqqqqqqqqq&#10;qqqqqqqqqqqqqqqqqqqqqqqqqqqqqqqqqqqqqqqqqqqqqqqqqqqqqqqqqqqqqqqqqqqqqqqqqqqq&#10;qqqqqqqqqqqqqqqqqqqqqqqqqqqqqqqqqqqqqqqqqqqqqqqqqqqqqqqqqqqqqqqqqqqqqqqqqqqq&#10;qqqqqqqqqqqqqqqqqqqqqqqqqqqqqqqqqqqqqqqqqqqqqqqqqqqqqqqqqqqqqqqqqqqqqqqqqqqq&#10;qqqqqqqqqqqqqqqqqqqqqqqqqqqqqqqqqqqqqqqqqqqqqqqqqqqqqqqqqqqqqqqqqqqqqqqqqqqq&#10;qqqqqqqqqqqqqqqqqqqqqqqqqqqqqqqqqqqqqqqqqqqqqqqqqqqqqqqqqqqqqqqqqqqqqqqqqqqq&#10;qqqqqqqqqqqqqqqqqqqqqqqqqqqqqqqqqqqqqqqqqqqqqqqqqqqqqqqqqqqqqqqqqqqqqqqqqqqq&#10;qqqqqqqqqqqqqqqqqqqqqqqqqqqqqqqqqqqqqqqqqqqqqqqqqqqqqqqqqqqqqqqqqqqqqqqqqqqq&#10;qqqqqqqqqqqqqqqqqqqqqqqqqqqqqqqqqqqqqqqqqqqqqqqqqqqqqqqqqqqqqqqqqqqqqqqqqqqq&#10;qqqqqqqqqqqqqqqqqqqqqqqqqqqqqqqqqqqqqqqqqqqqqqqqqqqqqqqqqqqqqqqqqqqqqqqqqqqq&#10;qqqqqqqqqqqqqqqqqqqqqqqqqqqqqqqqqqqqqqqqqqqqqqqqqqqqqqqqqqqqqqqqqqqqqqqqqqqq&#10;qqqqqqqqqqqqqqqqqqqqqqqqqqqqqqqqqqqqqqqqqqqqqqqqqqqqqqqqqqqqqqqqqqqqqqqqqqqq&#10;qqqqqqqqqqqqqqqqqqqqqqqqqqqqqqqqqqqqqqqqqqqqqqqqqqqqqqqqqqqqqqqqqqqqqqqqqqqq&#10;qqqqqqqqqqqqqqqqqqqqqqqqqqqqqqqqqqqqqqqqqqqqqqqqqqqqqqqqqqqqqqqqqqqqqqqqqqqq&#10;qqqqqqqqqqqqqqqqqqqqqqqqqqqqqqqqqqqqqqqqqqqqqqqqqqqqqqqqqqqqqqqqqqqqqqqqqqqq&#10;qqqqqqqqqqqqqqqqqqqqqqqqqqqqqqqqqqqqqqqqqqqqqqqqqqqqqqqqqqqqqqqqqqqqqqqqqqqq&#10;qqqqqqqqqqqqqqqqqqqqqqqqqqqqqqqqqqqqqqqqqqqqqqqqqqqqqqqqqqqqqqqqqqqqqqqqqqqq&#10;qqqqqqqqqqqqqqqqqqqqqqqqqqqqqqqqqqqqqqqqqqqqqqqqqqqqqqqqqqqqqqqqqqqqqqqqqqqq&#10;qqqqqqqqqqqqqqqqqqqqqqqqqqqqqqqqqqqqqqqqqqqqqqqqqqqqqqqqqqqqqqqqqqqqqqqqqqqq&#10;qqqqqqqqqqqqqqqqqqqqqqqqqqqqqqqqqqqqqqqqqqqqqqqqqqqqqqqqqqqqqqqqqqqqqqqqqqqq&#10;qqqqqqqqqqqqqqqqqqqqqqqqqqqqqqqqqqqqqqqqqqqqqqqqqqqqqqqqqqqqqqqqqqqqqqqqqqqq&#10;qqqqqqqqqqqqqgp7cCAAAAAAAOT/2giqqqqqqqqqqqqqqqqqqqqqqqqqqqqqqqqqqqqqqqqqqqqq&#10;qqqqqqqqqqqqqqqqqqqqqqqqqqqqqqqqqqqqqqqqqqqqqqqqqqqqqqqqqqqqqqqqqqqqqqqqqqqq&#10;qqqqqqqqqqqqqqqqqqqqqqqqqqqqqqqqqqqqqqqqqqqqqqqqqqqqqqqqqqqqqqqqqqqqqqqqqqqq&#10;qqqqqqqqqqqqqqqqqqqqqqqqqqqqqqqqqqqqqqqqqqqqqqqqqqqqqqqqqqqqqqqqqqqqqqqqqqqq&#10;qqqqqqqqqqqqqqqqqqqqqqqqqqqqqqqqqqqqqqqqqqqqqqqqqqqqqqqqqqqqqqqqqqqqqqqqqqqq&#10;qqqqqqqqqqqqqqqqqqqqqqqqqqqqqqqqqqqqqqqqqqqqqqqqqqqqqqqqqqqqqqqqqqqqqqqqqqqq&#10;qqqqqqqqqqqqqqqqqqqqqqqqqqqqqqqqqqqqqqqqqqqqqqqqqqqqqqqqqqqqqqqqqqqqqqqqqqqq&#10;qqqqqqqqqqqqqqqqqqqqqqqqqqqqqqqqqqqqqqqqqqqqqqqqqqqqqqqqqqqqqqqqqqqqqqqqqqqq&#10;qqqqqqqqqqqqqqqqqqqqqqqqqqqqqqqqqqqqqqqqqqqqqqqqqqqqqqqqqqqqqqqqqqqqqqqqqqqq&#10;qqqqqqqqqqqqqqqqqqqqqqqqqqqqqqqqqqqqqqqqqqqqqqqqqqqqqqqqqqqqqqqqqqqqqqqqqqqq&#10;qqqqqqqqqqqqqqqqqqqqqqqqqqqqqqqqqqqqqqqqqqqqqqqqqqqqqqqqqqqqqqqqqqqqqqqqqqqq&#10;qqqqqqqqqqqqqqqqqqqqqqqqqqqqqqqqqqqqqqqqqqqqqqqqqqqqqqqqqqqqqqqqqqqqqqqqqqqq&#10;qqqqqqqqqqqqqqqqqqqqqqqqqqqqqqqqqqqqqqqqqqqqqqqqqqqqqqqqqqqqqqqqqqqqqqqqqqqq&#10;qqqqqqqqqqqqqqqqqqqqqqqqqqqqqqqqqqqqqqqqqqqqqqqqqqqqqqqqqqqqqqqqqqqqqqqqqqqq&#10;qqqqqqqqqqqqqqqqqqqqqqqqqqqqqqqqqqqqqqqqqqqqqqqqqqqqqqqqqqqqqqqqqqqqqqqqqqqq&#10;qqqqqqqqqqqqqqqqqqqqqqqqqqqqqqqqqqqqqqqqqqqqqqqqqqqqqqqqqqqqqqqqqqqqqqqqqqqq&#10;qqqqqqqqqqqqqqqqqqqqqqqqqqqqqqqqqqqqqqqqqqqqqqqqqqqqqqqqqqqqqqqqqqqqqqqqqqqq&#10;qqqqqqqqqqqqqqqqqqqqqqqqqqqqqqqqqqqqqqqqqqqqqqqqqqqqqqqqqqqqqqqqqqqqqqqqqqqq&#10;qqqqqqqqqqqqqqqqqqqqqqqqqqqqqqqqqqqqqqqqqqqqqqqqqqqqqqqqqqqqqqqqqqqqqqqqqqqq&#10;qqqqqqqqqqqqqqqqqqqqqqqqqqqqqqqqqqqqqqqqqqqqqqqqqqqqqqqqqqqqqqqqqqqqqqqqqqqq&#10;qqqqqqqqqqqqqqqqqqqqqqqqqqqqqqqqqqqqqqqqqqqqqqqqqqqqqqqqqqqqqqqqqqqqqqqqqqqq&#10;qqqqqqqqqqqqqqqqqqqqqqqqqqqqqqqqqqqqqqqqqqqqqqqqqqqqqqqqqqqqqqqqqqqqqqqqqqqq&#10;qqqqqqqqqqqqqqqqqqqqqqqqqqqqqqqqqqqqqqqqqqqqqqqqqqqqqqqqqqqqqqqqqqqqqqqqqqqq&#10;qqqqqqqqqqqqqqqqqqqqqqqqqqqqqqqqqqqqqqqqqqqqqqqqqqqqqqqqqqqqqqqqqqqqqqqqqqqq&#10;qqqqqqqqqqqqqqqqqqqqqqqqqqqqqqqqqqqqqqqqqqqqqqqqqqqqqqqqqqqqqqqqqqqqqqqqqqqq&#10;qqqqqqqqqqqqqqqqqqqqqqqqqqqqqqqqqqqqqqqqqqqqqqqqqqqqqqqqqqqqqqqqqqqqqqqqqqqq&#10;qqqqqqqqqqqqqqqqqqqqqqqqqqqqqqqqqqqqqqqqqqqqqqqqqqqqqqqqqqqqqqqqqqqqqqqqqqqq&#10;qqqqqqqqqqqqqqqqqqqqqqqqqqqqqqqqqqqqqqqqqqqqqqqqqqqqqqqqqqqqqqqqqqqqqqqqqkZh&#10;B70AACAASURBVKqqqqqqqqqqqqqqqqqqqqqqqqqqqqqqqqqqqqqqqqqqqqqqqqqqqqqqqqqqqqqq&#10;qqqqqqqqqqqqqqqqqqqqqqqqqqqqqqqqqqqqqqqqqqqqqqqqqqqqqqqqqqqqqqqqqqqqqqqqqqqq&#10;qqqqqqqqqqqqqqqqqqqqqqqqqqqqqqqqqqqqqqqqqqqqqqqqqqqqqqqqqqqqqqqqqqqqqqqqqqqq&#10;qqqqqqqqqqqqqqqqqqqqqqqqqqqqqqqqqqqqqqqqqqqqqqqqqqqqqqqqqqqqqqqqqqqqqqqqqqqq&#10;qqqqqqqqqqqqqqqqqqqqqqqqqqqqqqqqqqqqqqqqqqqqqqqqqqqqqqqqqqqqqqqqqqqqqqqqqqqq&#10;qqqqqqqqqqqqqqqqqqqqqqqqqqqqqqqqqqqqqqqqqqqqqqqqqqqqqqqqqqqqqqqqqqqqqqqqqqqq&#10;qqqqqqqqqqqqqqqqqqqqqqqqqqqqqqqqqqqqqqqqqqqqqqqqqqqqqqqqqqqqqqqqqqqqqqqqqqqq&#10;qqqqqqqqqqqqqqqqqqqqqqqqqqqqqqqqqqqqqqqqqqqqqqqqqqqqqqqqqqqqqqqqqqqqqqqqqqqq&#10;qqqqqqqqqqqqqqqqqqqqqqqqqqqqqqqqqqqqqqqqqqqqqqqqqqqqqqqqqqqqqqqqqqqqqqqqqqqq&#10;qqqqqqqqqqqqqqqqqqqqqqqqqqqqqqqqqqqqqqqqqqqqqqqqqqqqqqqqqqqqqqqqqqqqqqqqqqqq&#10;qqqqqqqqqqqqqqqqqqqqqqqqqqqqqqqqqqqqqqqqqqqqqqqqqqqqqqqqqqqqqqqqqqqqqqqqqqqq&#10;qqqqqqqqqqqqqqqqqqqqqqqqqqqqqqqqqqqqqqqqqqqqqqqqqqqqqqqqqqqqqqqqqqqqqqqqqqqq&#10;qqqqqqqqqqqqqqqqqqqqqqqqqqqqqqqqqqqqqqqqqqqqqqqqqqqqqqqqqqqqqqqqqqqqqqqqqqqq&#10;qqqqqqqqqqqqqqqqqqqqqqqqqqqqqqqqqqqqqqqqqqqqqqqqqqqqqqqqqqqqqqqqqqqqqqqqqqqq&#10;qqqqqqqqqqqqqqqqqqqqqqqqqqqqqqqqqqqqqqqqqqqqqqqqqqqqqqqqqqqqqqqqqqqqqqqqqqqq&#10;qqqqqqqqqqqqqqqqqqqqqqqqqqqqqqqqqqqqqqqqqqqqqqqqqqqqqqqqqqqqqqqqqqqqqqqqqqqq&#10;qqqqqqqqqqqqqqqqqqqqqqqqqqqqqqqqqqqqqqqqqqqqqqqqqqqqqqqqqqqqqqqqqqqqqqqqqqqq&#10;qqqqqqqqqqqqqqqqqqqqqqqqqqqqqqqqqqqqqqqqqqqqqqqqqqqqqqqqqqqqqqqqqqqqqqqqqqqq&#10;qqqqqqqqqqqqqqqqqqqqqqqqqqqqqqqqqqqqqqqqqqqqqqqqqqqqqqqqqqqqqqqqqqqqqqqqqqqq&#10;qqqqqqqqqqqqqqqqqqqqqqqqqqqqqqqqqqqqqqqqqqqqqqqqqqqqqqqqqqqqqqqqqqqqqqqqqqqq&#10;qqqqqqqqqqqqqqqqqqqqqqqqqqqqqqqqqqqqqqqqqqqqqqqqqqqqqqqqqqqqqqqqqqqqqqqqqqqq&#10;qqqqqqqqqqqqqqqqqqqqqqqqqqqqqqqqqqqqqqqqqqqqqqqqqqqqqqqqqqqqqqqqqqqqqqqqqqqq&#10;qqqqqqqqqqqqqqqqqqqqqqqqqqqqqqqqqqqqqqqqqqqqqqqqqqqqqqqqqqqqqqqqqqqqqqqqqqqq&#10;qqqqqqqqqqqqqqqqqqqqqqqqqqqqqqqqqqqqqqqqqqqqqqqqqqqqqqqqqqqqqqqqqqqqqqqqqqqq&#10;qqqqqqqqqqqqqqqqqqqqqqqqqqqqqqqqqqqqqqqqqqqqqqqqqqqqqqqqqqqqqqqqqqqqqqqqqqqq&#10;qqqqqqqqqqqqqqqqqqqqqqqqqqqqqqqqqqqqqqqqqqqqqqqqqqqqqqqqqqqqqqqqqqqqqqqqqqqq&#10;qqqqqqqqqqqqqqqqqqqqqqqqqqqqqqqqqqqqqqqqqqqqqqqqqqqqqqqqqqqqqqqqqqqqqqqqqqqq&#10;qqqqqqqqqqqqqqqqqqqqqqqqqqqqqqqqqqqqqqqqqqqqqqqqqqqqqqqqqqqqqqqqqqqqqqqqqqqq&#10;qqqqqqqqqqqqqqqqqqqqqqqqqqqqqqqqqqqqqqqqqqqqqqqqqqqqqqqqqqqqqqqqqqqqqqqqqqqq&#10;qqqqqqqqqqqqqqqqqqqqqqqqqqqqqqqqqqqqqqqqqqqqqqqqqqqqqqqqqqqqqqqqqqqqqqqqqqqq&#10;qqqqqqqqqqqqqqqqqqqqqqqqqqqqqqqqqqqqqqqqqqqqqqqqqqqqqqqqqqqqqqqqqqqqqqqqqqqq&#10;qqqqqqqqqqqqqqqqqqqqqqqqqqqqqqqqqqqqqqqqqqqqqqqqqqqqqqqqqqqqqqqqqqqqqqqqqqqq&#10;qqqqqqqqqqqqqqqqqqqqqqqqqqqqqqqqqqqqqqqqqqqqqqqqqqqqqqqqqqqqqqqqqqqqqqqqqqqq&#10;qqqqqqqqqqqqqqqqqqqqqqqqqqqqqqqqqqqqqqqqqqqqqqqqqqqqqqqqqqqqqqqqqqqqqqqqqqqq&#10;qqqqqqqqqqqqqqqqqqqqqqqqqqqqqqqqqqqqqqqqqqqqqqqqqqqqqqqqqqqqqqqqqqqqqqqqqqqq&#10;qqqqqqqqqqqqqqqqqqqqqqqqqqqqqqqqqqqqqqqqqqqqqqqqqqqqqqqqqqqqqqqqqqqqqqqqqqqq&#10;qqqqqqqqqqqqqqqqqqqqqqqqqqqqqqqqqqqqqqqqqqqqqqqqqqqqqqqqqqqqqqqqqqqqqqqqqqqq&#10;qqqqqqqqqqqqqqqqqqqqqqqqqqqqqqqqqqqqqqqqqqqqqqqqqqqqqqqqqqqqqqqqqqqqqqqqqqqq&#10;qqqqqqqqqqqqqqqqqqqqqqqqqqqqqqqqqqqqqqqqqqqqqqqqqqqqqqqqqqqqqqqqqqqqqqqqqqqq&#10;qqqqqqqqqqqqqqqqqqqqqqqqqqqqqqqqqqqqqqqqqqqqqqqqqqqqqqqqqqqqqqqqqqqqqqqqqqqq&#10;qqqqqqqqqqqqqqqqqqqqqqqqqqqqqqqqqqqqqqqqqqqqqqqqqqqqqqqqqqqqqqqqqqqqqqqqqqqq&#10;qqqqqqqqqqqqqqqqqqqqqqqqqqqqqqqqqqqqqqqqqqqqqqqqqqqqqqqqqqqqqqqqqqqqqqqqqqqq&#10;qqqqqqqqqqqqqqqqqqqqqqqqqqqqqqqqqqqqqqqqqqqqqqqqqqqqqqqqqqqqqqqqqqqqqqqqqqqq&#10;qqqqqqqqqqqqqqqqqqqqqqqqqqqqqqqqqqqqqqqqqqqqqqqqqqqqqqqqqqqqqqqqqqqqqqqqqqqq&#10;qqqqqqqqqqqqqqqqqqqqqqqqqqqqqqqqqqoq7MGBAAAAAACQ/2sjqKqqqqqqqqqqqqqqqqqqqqqq&#10;qqqqqqqqqqqqqqqqqqqqqqqqqqqqqqqqqqqqqqqqqqqqqqqqqqqqqqqqqqqqqqqqqqqqqqqqqqqq&#10;qqqqqqqqqqqqqqqqqqqqqqqqqqqqqqqqqqqqqqqqqqqqqqqqqqqqqqqqqqqqqqqqqqqqqqqqqqqq&#10;qqqqqqqqqqqqqqqqqqqqqqqqqqqqqqqqqqqqqqqqqqqqqqqqqqqqqqqqqqqqqqqqqqqqqqqqqqqq&#10;qqqqqqqqqqqqqqqqqqqqqqqqqqqqqqqqqqqqqqqqqqqqqqqqqqqqqqqqqqqqqqqqqqqqqqqqqqqq&#10;qqqqqqqqqqqqqqqqqqqqqqqqqqqqqqqqqqqqqqqqqqqqqqqqqqqqqqqqqqqqqqqqqqqqqqqqqqqq&#10;qqqqqqqqqqqqqqqqqqqqqqqqqqqqqqqqqqqqqqqqqqqqqqqqqqqqqqqqqqqqqqqqqqqqqqqqqqqq&#10;qqqqqqqqqqqqqqqqqqqqqqqqqqqqqqqqqqqqqqqqqqqqqqqqqqqqqqqqqqqqqqqqqqqqqqqqqqqq&#10;qqqqqqqqqqqqqqqqqqqqqqqqqqqqqqqqqqqqqqqqqqqqqqqqqqqqqqqqqqqqqqqqqqqqqqqqqqqq&#10;qqqqqqqqqqqqqqqqqqqqqqqqqqqqqqqqqqqqqqqqqqqqqqqqqqqqqqqqqqqqqqqqqqqqqqqqqqqq&#10;qqqqqqqqqqqqqqqqqqqqqqqqqqqqqqqqqqqqqqqqqqqqqqqqqqqqqqqqqqqqqqqqqqqqqqqqqqqq&#10;qqqqqqqqqqqqqqqqqqqqqqqqqqqqqqqqqqqqqqqqqqqqqqqqqqqqqqqqqqqqqqqqqqqqqqqqqqqq&#10;qqqqqqqqqqqqqqqqqqqqqqqqqqqqqqqqqqqqqqqqqqqqqqqqqqqqqqqqqqqqqqqqqqqqqqqqqqqq&#10;qqqqqqqqqqqqqqqqqqqqqqqqqqqqqqqqqqqqqqqqqqqqqqqqqqqqqqqqqqqqqqqqqqqqqqqqqqqq&#10;qqqqqqqqqqqqqqqqqqqqqqqqqqqqqqqqqqqqqqqqqqqqqqqqqqqqqqqqqqqqqqqqqqqqqqqqqqqq&#10;qqqqqqqqqqqqqqqqqqqqqqqqqqqqqqqqqqqqqqqqqqqqqqqqqqqqqqqqqqqqqqqqqqqqqqqqqqqq&#10;qqqqqqqqqqqqqqqqqqqqqqqqqqqqqqqqqqqqqqqqqqqqqqqqqqqqqqqqqqqqqqqqqqqqqqqqqqqq&#10;qqqqqqqqqqqqqqqqqqqqqqqqqqqqqqqqqqqqqqqqqqqqqqqqqqqqqqqqqqqqqqqqqqqqqqqqqqqq&#10;qqqqqqqqqqqqqqqqqqqqqqqqqqqqqqqqqqqqqqqqqqqqqqqqqqqqqqqqqqqqqqqqqqqqqqqqqqqq&#10;qqqqqqqqqqqqqqqqqqqqqqqqqqqqqqqqqqqqqqqqqqqqqqqqqqqqqqqqqqqqqqqqqqqqqqqqqqqq&#10;qqqqqqqqqqqqqqqqqqqqqqqqqqqqqqqqqqqqqqqqqqqqqqqqqqqqqqqqqqqqqqqqqqqqqqqqqqqq&#10;qqqqqqqqqqqqqqqqqqqqqqqqqqqqqqqqqqqqqqqqqqqqqqqqqqqqqqqqqqqqqqqqqqqqqqqqqqqq&#10;qqqqqqqqqqqqqqqqqqqqqqqqqqqqqqqqqqqqqqqqqqqqqqqqqqqqqqqqqqqqqqqqqqqqqqqqqqqq&#10;qqqqqqqqqqqqqqqqqqqqqqqqqqqqqqqqqqqqqqqqqqqqqqqqqqqqqqqqqqqqqqqqqqqqqqqqqqqq&#10;qqqqqqqqqqqqqqqqqqqqqqqqqqqqqqqqqqqqqqqqqqqqqqqqqqqqqqqqqqqqqqqqqqqqqqqqqqqq&#10;qqqqqqqqqqqqqqqqqqqqqqqqqqqqqqqqqqqqqqqqqqqqqqqqqqqqqqqqqqqqqqqqqqqqqqqqqqqq&#10;qqqqqqqqqqqqqqqqqqqqqqqqqqqqqqqqqqqqqqqqqqqqqqqqqqqqqqqqqqqqqqqqqqqqqqqqqqqq&#10;qqqqqqqqqqqqqqqqqqqqqqqqqqqqqqqqqqqqqqqqqqqqqqqqqqqqqqqqqqqqqqqqqqqqqqqqqqqq&#10;qqqqqqqqqqqqqqqqqqqqqqqqqqqqqqqqqqqqqqqqqqqqqqqqqqqqqqqqqqqqqqqqqqqqqqqqqqqq&#10;qqqqqqqqqqqqqqqqqqqqqqqqqqqqqqqqqqqqqqqqqqqqqqqqqqqqqqqqqqqqqqqqqqqqqqqqqqqq&#10;qqqqqqqqqqqqqqqqqqqqqqqqqqqqqqqqqqqqqqqqqqqqqqqqqqqqqqqqqqqqqqqqqqqqqqqqqqqq&#10;qqqqqqqqqqqqqqqqqqqqqqqqqqqqqqqqqqqqqqqqqqqqqqqqqqqqqqqqqqqqqqqqqqqqqqqqqqqq&#10;qqqqqqqqqqqqqqqqqqqqqqqqqqqqqqqqqqqqqqqqqqqqqqqqqqqqqqqqqqqqqqqqqqqqqqqqqqqq&#10;qqqqqqqqqqqqqqqqqqqqqqqqqqqqqqqqqqqqqqqqqqqqqqqqqqqqqqqqqqqqqqqqqqqqqqqqqqqq&#10;qqqqqqqqqqqqqqqqqqqqqqqqqqqqqqqqqqqqqqqqqqqqqqqqqqqqqqqqqqqqqqqqqqqqqqqqqqqq&#10;qqqqqqqqqqqqqqqqqqqqqqqqqqqqqqqqqqqqqqqqqqqqqqqqqqqqqqqqqqqqqqqqqqqqqqqqqqqq&#10;qqqqqqqqqqqqqqqqqqqqqqqqqqqqqqqqqqqqqqqqqqqqqqqqqqqqqqqqqqqqqqqqqqqqqqqqqqqq&#10;qqqqqqqqqqqqqqqqqqqqqqqqqqqqqqqqqqqqqqqqqqqqqqqqqqqqqqqqqqqqqqqqqqqqqqqqqqqq&#10;qqqqqqqqqqqqqqqqqqqqqqqqqqqqqqqqqqqqqqqqqqqqqqqqqqqqqqqqqqqqqqqqqqqqqqqqqqqq&#10;qqqqqqqqqqqqqqqqqqqqqqqqqqqqqqqqqqqqqqqqqqqqqqqqqqqqqqqqqqqqqqqqqqqqqqqqqqqq&#10;qqqqqqqqqqqqqqqqqqqqqqqqqqqqqqqqqqqqqqqqqqqqqqqqqqqqqqqqqqqqqqqqqqqqqqqqqqqq&#10;qqqqqqqqqqqqqqqqqqqqqqqqqqqqqqqqqqqqqqqqqqqqqqqqqqqqqqqqqqqqqqqqqqqqqqqqqqqq&#10;qqqqqqqqqqqqqqqqqqqqqqqqqqqqqqqqqqqqqqqqqqqqqqqqqqqqqqqqqqqqqqqqqqqqqqqqqqqq&#10;qqqqqqqqqqqqqqqqqqqqqqqqqqqqqqqqqqqqqqqqqqqqqqqqqqqqqqqqqqqqqqqqqqqqqqqqqqqq&#10;qqqqqqqqqqqqqqqqqqqqqqqqqqqqqqqqqqqqqqqqqqqqqqqqqqqqqqqqqqqqqqqqqqqqqqqqqqqq&#10;qqqqqqqqqqqqqqqqqqqqqqqqqqqqqqqqqqqqqqqqqqqqqqqqqqqqqqqqqqqqqqqqqqqqqqqqqqqq&#10;qqqqqqqqqqqqqqqqqqqqqqqqqqqqqqqqqqqqqqqqqqqqqqqqqqqqqqqqqqqqqqqqqqqqqqqqqqqq&#10;qqqqqqqqqqqqqqqqqqqqqqqqqqqqqqqqqqqqqqqqqqqqqqqqqqqqqqqqqqqqqqqqqqqqqqqqqqqq&#10;qqqqqqqqqqqqqqqqqqqqqqqqqqqqqqqqqqqqqqqqqqqqqqqqqqqqqqqqqqqqqqqqqqqqqqqqqqqq&#10;qqqqqqqqqqqqqqqqqqqqqqqqqqqqqqqqqqqqqqqqqqqqqqqqqqqqqqqqqqqqqqqqqqqqqqqqqqqq&#10;qqqqqqqqqqqqqqqqqqqqqqqqqqqqqqqqqqqqqqqqqqqqqqqqqqqqqqqqqqqqqqqqqqqqqqqqqqqq&#10;qqqqqqqqqqqqqqqqqqqqqqqqqqqqqqqqqqqqqqqqqqqqqqqqqqqqqqqqqqqqqqqqqqqqqqqqqqqq&#10;qqqqqqqqqqqqqqqqqqqqqqqqqqqqqqqqqqqqqqqqqqqqqqqqqqqqqqqqqqqqqqqqqqqqqqqqqqqq&#10;qqqqqqqqqqqqqqqqqqqqqqqqqqqqqqqqqqqqqqqqqqqqqqqqqqqqqqqqqqqqqqqqqqqqqqqqqqqq&#10;qqqqqqqqqqqqqqqqqqqqqqqqqqqqqqqqqqqqqqqqqqqqqqqqqqqqqqqqqqqqqqqqqqqqqqqqqqqq&#10;qqqqqqqqqqqqqqqqqqqqqqqqqqqqqqqqqqqqqqqqqqqqqqqqqqqqqqqqqqqqqqqqqqqqqqqqqqqq&#10;qqqqqqqqqqqqqqqqqqqqqqqqqqqqqqqqqqqqqqqqqqqqqqqqqqqqqqqqqqqqqqqqqqqqqqqqqqqq&#10;qqqqqqqqqqqqqqqqqqqqqqqqqqqqqqqqqqqqqqqqqqqqqqqqqqqqqqqqqqqqqqqqqqqqqqqqqqqq&#10;qqqqqqqqqqqqqqqqqqqqqqqqqqqqqqqqqqqqqqqqqqqqqqqqqqqqqqqqqqqqqqqqqqqqqqqqqqqq&#10;qqqqqqqqqqqqqqqqqqqqqqqqqqqqqqqqqqqqqqqqqqqqqqqqqqqqqqqqqqqqqqqqqqqqqqqqqqqq&#10;qqqqqqqqqqqqqqqqqqqqqqqqqqqqqqqqqqqqqqqqqqqqqqqqqqqqqqqqqqqqqqqqqqqqqqqqqqqq&#10;qqqqqqqqqqqqqqqqqqqqqqqqqqqqqqqqqqqqqqqqqqqqqqqqqqqqqqqqqqqqqqqqqqqqqqqqqqqq&#10;qqqqqqqqqqqqqqqqqqqqqqqqqqqqqqqqqqqqqqqqqqqqqqqqqqqqqqqqqqqqqqqqqqqqqqqqqqqq&#10;qqqqqqqqqqqqqqqqqqqqqqqqqqqqqqqqqqqqqqqqqqqqqqqqqqqqqqqqqqqqqqqqqqqqqqqqqqqq&#10;qqqqqqqqqqqqqqqqqqqqqqqqqqqqqqqqqqqqqqqqqqqqqqqqqqqqqqqqqqqqqqqqqqqqqqqqqqqq&#10;qqqqqqqqqqqqqqqqqqqqqqqqqqqqqqqqqqqqqqqqqqqqqqqqqqqqqqqqqqqqqqqqqqqqqqqqqqqq&#10;qqqqqqqqqqqqqqqqqqqqqqqqqqqqqqqqqqqqqqqqqqqqqqqqqqqqqqqqqqqqqqqqqqqqqqqqqqqq&#10;qqqqqqqqqqqqqqqqqqqqqqqqqqqqqqqqqqqqqqqqqqqqqqqqqqqqqqqqqqqqqqqqqqqqqqqqqqqq&#10;qqqqqqqqqqqqqqqqqqqqqqqqqqqqqqqqqqqqqqqqqqqqqqqqqqqqqqqqqqqqqqqqqqqqqqqqqqqq&#10;qqqqqqqqqqqqqqqqqqqqqqqqqqqqqqqqqqqqqqqqqqqqqqqqqqqqqqqqqqqqqqqqqqqqqqqqqqqq&#10;qqqqqqqqqqqqqqqqqqqqqqqqqqqqqqqqqqqqqqqqqqqqqqqqqqqqqqqqqqqqqqqqqqqqqqqqqqqq&#10;qqqqqqqqqqqqqqqqqqqqqqqqqqqqqqqqqqqqqqqqqqqqqqqqqqqqqqqqqqqqqqqqqqqqqqqqqqqq&#10;qqqqqqqqqqqqqqqqqqqqqqqqqqqqqqqqqqqqqqqqqrQHBwIAAAAAgvytVxigAgAAAAAAAAAAAAAA&#10;AAAAAAAAAAAAAAAAAAAAAAAAAAAAAAAAAAAAAAAAAAAAAAAAAAAAAAAAAAAAAAAAAAAAAAAAAAAA&#10;AAAAAAAAAAAAAAAAAAAAAAAAAAAAAAAAAAAAAAAAAAAAAAAAAAAAAAAAAAAAAAAAAAAAAAAAAAAA&#10;AAAAAAAAAAAAAAAAAAAAAAAAAAAAAAAAAAAAAAAAAAAAAAAAAAAAAAAAAAAAAAAAAAAAAAAAAAAA&#10;AAAAAAAAAAAAAAAAAAAAAAAAAAAAAAAAAAAAAAAAAAAAAAAAAAAAAAAAAAAAAAAAAAAAAAAAAAAA&#10;AAAAAAAAAAAAAAAAAAAAAAAAAAAAAAAAAAAAAAAAAAAAAAAAAAAAAAAAAAAAAAAAAAAAAAAAAAAA&#10;AAAAAAAAAAAAAAAAAAAAAAAAAAAAAAAAAAAAAAAAAAAAAAAAAAAAAAAAAAAAAAAAAAAAAAAAAAAA&#10;AAAAAAAAAAAAAAAAAAAAAAAAAAAAAAAAAAAAAAAAAAAAAAAAAAAAAAAAAAAAAAAAAAAAAAAAAAAA&#10;AAAAAAAAAAAAAAAAAAAAAAAAAAAAAAAAAAAAAAAAAAAAAAAAAAAAAAAAAAAAAAAAAAAAAAAAAAAA&#10;AAAAAAAAAAAAAAAAAAAAAAAAAAAAAAAAAAAAAAAAAAAAAAAAAAAAAAAAAAAAAAAAAAAAAAAAAAAA&#10;AAAAAAAAAAAAAAAAAAAAAAAAAAAAAAAAAAAAAAAAAAAAAAAAAAAAAAAAAAAAAAAAAAAAAAAAAAAA&#10;AAAAAAAAAAAAAAAAAAAAAAAAAAAAAAAAAAAAAAAAAAAAAAAAAAAAAAAAAAAAAAAAAAAAAAAAAAAA&#10;AAAAAAAAAAAAAAAAAAAAAAAAAAAAAAAAAAAAAAAAAAAAAAAAAAAAAAAAAAAAAAAAAAAAAAAAAAAA&#10;AAAAAAAAAAAAAAAAAAAAAAAAAAAAAAAAAAAAAAAAAAAAAAAAAAAAAAAAAAAAAAAAAAAAAAAAAAAA&#10;AAAAAAAAAAAAAAAAAAAAAAAAAAAAAAAAAAAAAAAAAAAAAAAAAAAAAAAAAAAAAAAAAAAAAAAAAAAA&#10;AAAAAAAAAAAAAAAAAAAAAAAAAAAAAAAAAAAAAAAAAAAAAAAAAAAAAAAAAAAAAAAAAAAAAAAAAAAA&#10;AAAAAAAAAAAAAAAAAAAAAAAAAAAAAAAAAAAAAAAAAAAAAAAAAAAAAAAAAAAAAAAAAAAAAAAAAAAA&#10;AAAAAAAAAAAAAAAAAAAAAAAAAAAAAAAAAAAAAAAAAAAAAAAAAAAAAAAAAAAAAAAAAAAAAAAAAAAA&#10;AAAAAAAAAAAAAAAAAAAAAAAAAAAAAAAAAAAAAAAAAAAAAAAAAAAAAAAAAAAAAAAAAAAAAAAAAAAA&#10;AAAAAAAAAAAAAAAAAAAAAAAAAAAAAAAAAAAAAAAAAAAAAAAAAAAAAAAAAAAAAAAAAAAAAAAAAAAA&#10;AAAAAAAAAAAAAAAAAAAAAAAAAAAAAAAAAAAAAAAAAAAAAAAAAAAAAAAAAAAAAAAAAAAAAAAAAAAA&#10;AAAAAAAAAAAAAAAAAAAAAAAAAAAAAAAAAAAAAAAAAAAAAAAAAAAAAAAAAAAAAAAAAAAAAAAAAAAA&#10;AAAAAAAAAAAAAAAAAAAAAAAAAAAAAAAAAAAAAAAAAAAAAAAAAAAAAAAAAAAAAAAAAAAAAAAAAAAA&#10;AAAAAAAAAAAAAAAAAAAAAAAAAAAAAAAAAAAAAAAAAAAAAAAAAAAAAAAAAAAAAAAAAAAAAAAAAAAA&#10;AAAAAAAAAAAAAAAAAAAAAAAAAAAAAAAAAAAAAAAAAAAAAAAAAAAAAAAAAAAAAAAAAAAAAAAAAAAA&#10;AAAAAAAAAAAAAAAAAAAAAAAAAAAAAAAAAAAAAAAAAAAAAAAAAAAAAAAAAAAAAAAAAAAAAAAAAAAA&#10;AAAAAAAAAAAAAAAAAAAAAAAAAAAAAAAAAAAAAAAAAAAAAAAAAAAAAAAAAAAAAAAAAAAAAAAAAAAA&#10;AAAAAAAAAAAAAAAAAAAAAAAAAAAAAAAAAAAAAAAAAAAAAAAAAAAAAAAAAAAAAAAAAAAATYDqwQAA&#10;BbRJREFUAAAAAAAAAAAAAAAAAAAAAAAAAAAAAAAAAAAAAAAAAAAAAAAAAAAAAAAAAAAAAAAAAAAA&#10;AAAAAAAAAAAAAAAAAAAAAAAAAAAAAAAAAAAAAAAAAAAAAAAAAAAAAAAAAAAAAAAAAAAAAAAAAAAA&#10;AAAAAAAAAAAAAAAAAAAAAAAAAAAAAAAAAAAAAAAAAAAAAAAAAAAAAAAAAAAAAAAAAAAAAAAAAAAA&#10;AAAAAAAAAAAAAAAAAAAAAAAAAAAAAAAAAAAAAAAAAAAAAAAAAAAAAAAAAAAAAAAAAAAAAAAAAAAA&#10;AAAAAAAAAAAAAAAAAAAAAAAAAAAAAAAAAAAAAAAAAAAAAAAAAAAAAAAAAAAAAAAAAAAAAAAAAAAA&#10;AAAAAAAAAAAAAAAAAAAAAAAAAAAAAAAAAAAAAAAAAAAAAAAAAAAAAAAAAAAAAAAAAAAAAAAAAAAA&#10;AAAAAAAAAAAAAAAAAAAAAAAAAAAAAAAAAAAAAAAAAAAAAAAAAAAAAAAAAAAAAAAAAAAAAAAAAAAA&#10;AAAAAAAAAAAAAAAAAAAAAAAAAAAAAAAAAAAAAAAAAAAAAAAAAAAAAAAAAAAAAAAAAAAAAAAAAAAA&#10;AAAAAAAAAAAAAAAAAAAAAAAAAAAAAAAAAAAAAAAAAAAAAAAAAAAAAAAAAAAAAAAAAAAAAAAAAAAA&#10;AAAAAAAAAAAAAAAAAAAAAAAAAAAAAAAAAAAAAAAAAAAAAAAAAAAAAAAAAAAAAAAAAAAAAAAAAAAA&#10;AAAAAAAAAAAAAAAAAAAAAAAAAAAAAAAAAAAAAAAAAAAAAAAAAAAAAAAAAAAAAAAAAAAAAAAAAAAA&#10;AAAAAAAAAAAAAAAAAAAAAAAAAAAAAAAAAAAAAAAAAAAAAAAAAAAAAAAAAAAAAAAAAAAAAAAAAAAA&#10;AAAAAAAAAAAAAAAAAAAAAAAAAAAAAAAAAAAAAAAAAAAAAAAAAAAAAAAAAAAAAAAAAAAAAAAAAAAA&#10;AAAAAAAAAAAAAAAAAAAAAAAAAAAAAAAAAAAAAAAAAAAAAAAAAAAAAAAAAAAAAAAAAAAAAAAAAAAA&#10;AAAAAAAAAAAAAAAAAAAAAAAAAAAAAAAAAAAAAAAAAAAAAAAAAAAAAAAAAAAAAAAAAAAAAAAAAAAA&#10;AAAAAAAAAAAAAAAAAAAAAAAAAAAAAAAAAAAAAAAAAAAAAAAAAAAAAAAAAAAAAAAAAAAAAAAAAAAA&#10;AAAAAAAAAAAAAAAAAAAAAAAAAAAAAAAAAAAAAAAAAAAAAAAAAAAAAAAAAAAAAAAAAAAAAAAAAAAA&#10;AAAAAAAAAAAAAAAAAAAAAAAAAAAAAAAAAAAAAAAAAAAAAAAAAAAAAAAAAAAAAAAAAAAAAAAAAAAA&#10;AAAAAAAAAAAAAAAAAAAAAAAAAAAAAAAAAAAAAAAAAAAAAAAAAAAAAAAAAAAAAAAAAAAAAAAAAAAA&#10;AAAAAAAAAAAAAAAAAAAAAAAAAAAAAAAAAAAAAAAAAAAAAAAAAAAAAAAAAAAAAAAAAAAAAAAAAAAA&#10;AAAAAAAAAAAAAAAAAAAAAAAAAAAAAAAAAAAAAAAAAAAAAAAAAAAAAAAAAAAAAAAAAAAAAAAAAAAA&#10;AAAAAAAAAAAAAAAAAAAAAAAAAAAAAAAAAAAAAAAAAAAAAAAAAAAAAAAAAAAAAAAAAAAAAAAAAAAA&#10;AAAAAAAAAAAAAAAAAAAAAAAAAAAAAAAAAAAAAAAAAAAAAAAAAAAAAAAAAAAAAAAAAAAAAAAAAAAA&#10;AAAAAAAAAAAAAAAAAAAAAAAAAAAAAAAAAAAAAAAAAAAAAAAAAAAAAAAAAAAAAAAAAAAAAAAAAAAA&#10;AAAAAAAAAAAAAAAAAAAAAAAAAAAAAAAAAAAAAAAAAAAAAAAAAAAAAAAAAAAAAAAAAAAAAAAAAAAA&#10;AAAAAAAAAAAAAAAAAAAAAAAAAAAAAAAAAAAAAAAAAAAAAABgCTtDss2gAsmdAAAAAElFTkSuQmCC&#10;UEsDBAoAAAAAAAAAIQAWrjUiJKACACSgAgAUAAAAZHJzL21lZGlhL2ltYWdlMi5wbmeJUE5HDQoa&#10;CgAAAA1JSERSAAAB9AAAAfQIBgAAAMvW34oAAAAGYktHRAD/AP8A/6C9p5MAAAAJcEhZcwAADsQA&#10;AA7EAZUrDhsAACAASURBVHic7N15nN1VfT/+1/ssn+Vus09mkhBCNpawh8UIaAA3BKxag+Ly1far&#10;tNalYr98+62tv461i11cqpUqXaX1WyS0aq21tKCxiguKyhYIBAjZM5PMzJ27fD6fs71/f9xhE2z9&#10;Skgg+Twfj5CB+VzuOZ+5c9/3nPM+7wOUSqVSqVQqlUqlUqlUKpVKpVKpVCqVSqVSqVQqlUqlUqlU&#10;KpVKpVKpVCqVSqVSqVQqlUqlUqlUKpVKpVKpVCqVSqVSqVQqlUqlUqlUKpVKpVKpVCqVSqVSqVQq&#10;lUqlUqlUKpVKpVKpVCqVSqXSU6ND3YBSqVQqHSD833y/fMc/rJU/3lKpVHquux7oF0sRFgjMnfvg&#10;U76vD3xvNVe3NrDjsm8f7NaVDpIyoJdKpdJz2OLr16LL+zBN98ulel09j1MNAFXpKciEuHCUE3vV&#10;nm23262s6DaR7dsOTBzihpcOOHWoG1AqlUqln83Sr62DmTWo2OFFKQ+dk/nieYEwGAjcVEIyOsSa&#10;Vch8V7LaLCuNr2Xb7rqtNrw4tLHjUDe/dICVI/RSqVR6jlr45fMQVWTS2tn9AFfcG0OVB3wiFEtC&#10;UAAjEPsAchREUxS0P9xRT+O3Oey/Z+REjU0nbjrUXSgdQOUIvVQ6BNatWweZJGDvQVLC5zk2btx4&#10;qJtVeo7xNqCzL5wplHxVUQljVPUslRVeCZBgQASIEMBeCNakkNOZuTOXjp+sH+juV+ZQt790YIlD&#10;3YBS6UjUqVTg81ypWm3U57na12we6iaVnoNMYeG8PcFVzSJUPYnIE2kLUgVYFcTSELSF0oaolsEs&#10;zrSN/IX77k+PsqZ8+z/clD/RUgnA0nXr0L90KfqXLj1ozzk5MiJY4Xg9NHTMXT/8oVh5/EkH7blL&#10;h4fgHRxslbWLlcxBMMRkyJMhJgMIA5YWrAxIZeT62qDUr/QQS9tdBv51xaHuQukAKgN66Yh34ite&#10;gWqaon/p0mR269aDklfSqVahOBjl6YFEx+dc/OrXLx0cG8NL3vSmg/H0pcOECAxlQputz5gKBFEg&#10;wCPAwcMhwIPhKQiHwB6KHIfEDoLC6qbuxDGXq66HkzKgl45oKy66COQZpPWCBY3GWhykRNFNGzag&#10;y8BXpNzNUEZG8qq+xWNVTfJgPH3pMCECIRLRAyFQsxCWrbIcwAjMYDACBwR4ODAFCCROAinHSmJ5&#10;X0grUShfb4eTMqCXjmgJKWTBxdUgTpHM7ePPOSccrOfeIgROJ+3h+ZsiUq4ioucRIlz0hncdrCaU&#10;nuOMNDA+3E8kdnkWFJjIKs8sHAAHwM+P2D0IQCAJJaC9MstTK/uSUI7QDydlQC8d0TQJ9It0kZS0&#10;yCn1oOvrO3hPvmEDFrKESqNtUic3K51c4n3cENIfvDaUntNyMY2ZdO9UKPx9KIQLBDAxQMxEDAID&#10;3PtbcYAMgSA9ecn9IKoIKkPA4aT8aZaOWIvXrge8QqJoNTN23zoz0+yGgzZABwD8y4a/g6SAINwm&#10;53CSiuwZLgSsu/yKg9qO0nOTlW0AO4wicWtkoxZz6FVzp8dWjogJggEVGIo9AgUKElGISXFZieSw&#10;Ugb00hGrkhKmmiINwDFW0X3HJXW3M88PfkOCg5qdfaDgcL+1/vWFD8NRubRZ+mlsmEP68CJPOmwk&#10;YBMHgMFMIDySDkIEgLh3cAtLMAtwkCp46P/uLJfSc0sZ0EtHpBPWr4eOgJEhscqxHBRNbkbQwCEo&#10;7iLyHHml4aWkz0Za6FpMA1qWv5qln8IJQHbVTgqStstI3EkkXGDMx3ICEYGImIjYCQknIhY+ZRRk&#10;yQYffBnSDyflu0bpiEROgOscKS9+znmM7CPlPB2a+ccNGzaAowpIuXujOH4ojXQyN11FeXpG6afC&#10;gOhGISIyBDATEIAn7NdgIjjJcERgowMFscsCs0U2e6haXXoGlCmOpSMSB0Dmam0rK96FRPzfZIC8&#10;zQ7d51uOInCoesR0R2Cib3wpEph/Xy6VnuC3gUq1gvicIYQZRvMDOyhZ4y7o2nCREyEiwcwUwAwI&#10;IiYQvAgAOWjLpBG2Q4q/n979o51JdexQ96Z0AJUj9NKRiQUc8yDHqgkZXRuMbKv0UDVmAnv3pAip&#10;XlpE6dgssPesn7dlMC89wcJPr0HfO1YAHwB1r+pS330yifxRK0bPPOP9WcIf6/bnKxEFCAGan2oH&#10;CYAkQ7PmqLNgTjfHr6fMXj69QPxztPAYm3f2HOpulQ6gcoReOiKxBKBFoRUmXaxaYKBbOTSfbxed&#10;0sH3/7Eqzr3SvUD7sFwAqC0klFPuJQDA9UDVjyPzbVRP7quo69cO6C/RwnyBfYHVnYtsFNb6yKQK&#10;FsxAEL1gDg7zCXHg1MSZMOrvDXc+3DkqeyhCB2Z8GLj0oUPdu9IBVAb00pFJEohoq2RqKlIvnk3D&#10;NoXkEKS4A8kgcNb/mBrwvn6h5/C92EYdEuVe9FJPJYyhI3fLml94gulXrxRVeaaJ7VKr8qOKeLbu&#10;kkxolpAiQiCCEEw0H8nBAQSGBHcqUfjm1NmbH+59Awx6+BD3rHSglZtjSkek0dUng4EpmVSbrPR6&#10;IWuboLB74JyzMX3rrQetHSe/8VeRDgRQnLycCGOSw0fRbe4nVcPW7208aO0oPQt9fw2qP78QAgIN&#10;s2SNi+TVnbp9Q7e/fVyetEaL2MQkWWiZgWMDkwhASpLEval2MIhAggAXKHFZVTTuXraRuqoT7e1D&#10;32sXofuZqUPdy9IBVK6hl45ImzZ8Fk4K7DezN4e4tksqeVZIKaauO6jtYDC852Nz6/531/hc33Xr&#10;JOUWG6+eOKjtKD3LfG0d9H6JzhB0NaudTRF/tNvXPNsMzhCJPEh2UMKSEgIkGwDVSPlAki0Y3Mv6&#10;xHxSnBAIgqWR2SuztPtZuXP4wnS6WrPtBPV/OusQd7R0IJUBvXTEynyONB3MAtwNPpg+sa+owx/k&#10;XLQQEMBD3vtR57zA0nVq35bNB7cNpWcXBuL6Ltioovrvdueawv1xlvi1rupIE5GUgZA4iMgCcYGg&#10;HEEwBAEsAlg6BHIA9abbKQBKAJRk0iStC73yHy/2N37RWzVUqXmccNcJh7rHpQOkXEMvHbF2bNiA&#10;Zb/4dviiu4VN/hYto5cLJ649mG2g4AFnlRDYIYP6/MbPTpilp647mE34Lz2+7AgB+OS6ddBagARB&#10;SQWGAENAgCBJApCwATDOwQcHDgFmcg98p4Xu1gfKNL+fQnz3CIo199HIdY2TjFT/p0iKs13VEEUC&#10;EAGsHEgGIgEQhV4VOGKAACIGwCBQr447iEDMgIdUACqenXfHukJfGRmFoYXtT7VnEnOIu1w6QMo1&#10;9NIRrX7q6TAxbIXkKhlFIxnSrzVXvQzYtPEZf+5jX/GLIA7QSqygwItc1V5bGxnvbr3lP57x5/5p&#10;re79ofcC+A6ARfU6RuO0FsfqBCYsk6RWOPBaQJwREQZIiBHP6lzP7iTv3SpJdJSsVpPmj763f8vo&#10;ON/RaR/iHj3LvWEQUkeoPrBkkCW9P2vYVxQDmZIVFogB1gFSBSLpAQGQAMT86Lz3h0HEEMB8UCcQ&#10;ExGYggSEIBKS4SX1ibZcnTcrWwC7OXlNH7rX7T/UvS89TeUIvXT4Wr8e6Nzd+7q7Cdj45EucBioi&#10;6ep65ZsEnPfw3iQaGJJm5iA0zzIBjhc6032zlEqq2BV6dPAgPPN/7yMvfSkkacw8vA2X3XOH2ACE&#10;i8YX8V/ceSf9xUsveqvoZO/QghItIft1XPUeKtVRM3fKWO9JtlyssqISiKyrJd8YvfDi907c/OWH&#10;1q9azRvuu5veedKZvKIxgBAc3vvtrx7q7j4rJOvHkX92N5k3rIgaJnlzJ81e5apzSqUKkMReMiA9&#10;SbIgEcCiV6edAAjMT69jvlQcMxgBvVPRBYJgCGIoD7D0hApz6KMlPkvfSFn3q0xp61D3v/T0lQG9&#10;dNgay3Psqa6WmNpAC8QytxcPPumaXddcgxXv+g1kindolSxefmx8bqcZfXXpW/4GW//2F57R9rEQ&#10;yAIG4P2pkYrumcvbIRHJf/UIDJ71XQDA4Nm3Yssn3n3A2/Txiy6CVhGYgdzmg/aYFSeeteDolad6&#10;u6Nf5rfUdu/MXOEWu+bcEpvnql5toN7ox2yzjW5WpF7HTvbXP81Ffoxvzb0UUqU+okwrrSfWrZML&#10;0L/4vLElqwi029p8Okzv3zmBI3zH/QRQGRsHTWoMrF/TiKy4LE+67/Fxp09rASIBFgISlgJ5BOlB&#10;vSE4gN6oXDBD9GbdQQR4IvjwyIJJQABBeiawg5GKoRmqYeAzXivE0Fry9t8XX78WOy779qG5B6UD&#10;ogzopcNWJQScNjt7WlAvSvZOP/jNn3SdJ4Vg2edJtEol6euSHX3fkoPFM7sn/aKL0AkGaZRGQVSV&#10;AQ9GGIhMHLKnuvyE9ROw0zfg/ptfQyve9YloQNviQDfpiivWoNNkVOdMo5rUVke6+uqqk5cUWXPB&#10;ziLfM5WqP1m95tLr6lJ8hzX9z67LG2k6hGYnYM9MC94LyD7ddtb/w3CcnBW0fwFDqAjxdYk0e2we&#10;X5YX2RsrVpwgtNgrk+pNk5u/+v5ti5eFFxHhpu0PHOguPbtNAPUFi8DMaO/ZJUZOO30ZM1/RTfI3&#10;Z9ViBJGEUhJBCFBgigCE4GGiXvU3FeYDOHqjbwGGmD8PlRnz4/NeHXdiAQ+GER6MGCBJNjLMNT2G&#10;trigz6hvuKp4ytfeI20dHFwBpWuIGyNo37oHxa4Wuhu2PvP3qfRTK7PcS4etIecQSblCCZy25wcP&#10;/sSTV4TUUCKtpqKvP036nhetaJ0MHbD4yo88Y22rRzVMusnYmfCa3LglNti9ZnHVkI6f8vqk30IP&#10;3h29+KoPPn9ZpXu2fgYKz9SzATzUN6XrjZFfqsja9baZvXv7/buOfWj77r69k1PHFt3inbrCa51J&#10;T6/Ew41qdQEVPqa5jieiBIwERlTbXVRcLpJGpT4YKkkj6ebhzdbUXktWvGty99RLd+zYs2T/ZPNM&#10;1/Fvl2dd8Gerjl65+qbtD9CJo6MHvE/PVpXXHYVKfhRae3eKvrHFQwtOXPPOwocN7TR/T5bOjYjY&#10;QWoBAQYE4DUBMoCkB4GgvIBmQPYm1CE4QMJBwILYgzhAPDoFD2A+uHuSEHCQIodQFiothEB2drFA&#10;L/Z46pPXFl+/HsOLz8L09BbRqI83RBDj6pyhWnfDVup/zfKDeNdK/51yhF46bMleUes2kYz+q+uE&#10;kJAJ7UbAf4rMvEno+EVd07mzSEyGiQlgYuKAt02TwsLa+NLuzNwrZH0oimO1w0+5zI88dVOVYgwc&#10;040DVc8g6e+tkD3gbQKAhTPLKGcmM9Oi7lRT7mzNcbvVJpIC/SZZPpgPfHi268c6ksigCsQNZPE4&#10;unDUMQWkiAZrPvlgt7PnxIhsXZsu+nR0qW+JF4bMVX3mkBcWjoBqJe7vF+qX24NR5fcuvPDXf/Pm&#10;myeBnxBVDiN9lx+N5j88TMNfPKdWp8UvLIR/a0atFzntKyqKOaIBGDCIc4AKQFhIIZgRwCRIMIEo&#10;PO7E8/nsdn7k1vXOT33k3wi90TrNf4s5EHFgsCAhA1SkBmzH1qR+isZOAEVrG5LG0emyE8fPz224&#10;PAS3MLbppmOue+lfZptnbl/6C8di68X/+kzestJPqQzopcMWEcBEQnhEAAgjI4ypJ1fGkhGBQ7Kf&#10;yF0LkbzcK5wZp375jijf1MjjMPcMtC1RFSjPFtUa6VqFRfBBQOLBjz71rECUBpBRNdauTnC7Qnj6&#10;R71++tJLwTqBUBqkNVrdLth7U4TmZ4jVbhtXr5QJn6RMJIwjahe1+n4nTu52A1reQFbqgOtD0EMo&#10;VAQbSSQxKrHtvNi3CrTdPlAwSKpaBsZAQAqW/RCJgSOD2VBk9drAf3qBTQIN95bTzuCRWg0rh4bh&#10;OcCaDO/+yleedj+fTcY+fx7Mplkc/c8vWJp5/8ZMm9cbna3kJBApwUKASHqQsAgiQ1CBWXqSCHBS&#10;gFhBew/I0HuBz/tvPwUxEEIv+50Dg5kRAkODIQS7SPjAT3F8cH18Faa2f1csP3nhWh/8/1ekZo2L&#10;g4wLeXaUy8HkjOFfkyzLE16eJcqAXjqMMRR8bIAhrFsnqlu3hs5TBPR7/+B9OP6qD8MH+7CI5G6T&#10;dc8t8uxli7PGA92K+cnrij/B8jf9LwhPaG3bDDu7H/vvuuVJ19ipKYTR8aRarVUqg31TmJvbHORP&#10;2kU6gbltFn1L+ELHYYUofIvF0xvIXv3610N4Rui2KyFKTohEVO1L/Z7tO3Y8UE8X7W3tMZ+jkQHE&#10;GPkjE2O0kwP74yrmkgZ37CwVdhaRixBzDYQGnK6Ckgqc93B+GhGGMdudgwGhWomgRT9klKAIg1A6&#10;wOusm1XDBi/tb4Lm5iZu3tj99KWXDidR9SgrVCtv798uVFR8cv16vGPDhqfV12eDBdeeDJYRgrGI&#10;Tug/q6Xc75jYPN+TqYpEQ6iIQAFeWxQiB5OFgIcwmlxMcKoLFhGkV5DsEeZH4Y+Y337+k9FjGfEM&#10;gJlBBCYOpMh1qaoy736sqBID4V8ZCxdemjiLC01kT4yjtlCa2EWqUsjKRVVOvtT2k9fhegCXHfDb&#10;Vvp/VAb00mErDwGRwCw7Pv8kopvu3Lr1B4MrVvD0li1PupZCQELIiiLbLLw6DVFyekhCtVLE2fSP&#10;XXvS/7kaLAi5ZbgAdDLG1NXv6H1zYgL53hxJ2432LT5Obf7mH+0ePeX5PHn7t57wdKYA94s0kXEi&#10;oji+y/Q3boqyp67vccK6Edxxw5R4wZXmPIDuKajYK8PPXkLi4+96F3RuYTtzA/WB8bd257JfMc25&#10;vqRe//6yo1b/dduKllmtNm/vpHc6lezOGtWxlotZRjV0nRN5vhvKMxJKwA4QyOCtQSg6YM9gb2Fk&#10;ClcfRafw6HAKyAWwFEM0ItbKQ6d2Ush8w4jcvysWcvTTP3f56yqg1yEzJ0hhp5WIP82J/hvh+Tm/&#10;cX3k+hMQgoIwphpUfLFz4Te7/Z2TXJRzGhJIERNLQkAXRhQBQYpKq97WrO8TWrTarn2Oq+eKicFQ&#10;YCoABACPS3V/wlc/Cc3/c/40NiI4ESDJVwVJXQy08WOfE9B5+f0Uf3aFCv1xv9Wk+kOADJo6UWCf&#10;cr/PaPWu4haJKZSnCT0LlElxpcOWZcaUCbcyiZ2Ris5dcdFFUVqvP+W1ioBOpDvWhs9IxDtVXFmg&#10;XVyPdMAJj19Dn5jANHVBgQfiRJzSybgWqcfVf9+4ETsXJKIucGYltu898c1XLePRUWD9eiy89Ar0&#10;Hd+rnd1MTldxY1AmcdKF83fWO26mVXlykL7kNz+C4aM91k+coBppdUtVJF+vyHrm6Wd//4yZkSU6&#10;Huobu1hl/CuYnFlip2f6uNV5IebyP0PH/rUz+hNUW/jzM43xkclklJt9izCVDqFJfcjiEdhkBFbU&#10;4ANBGoM4FKjYFmpZE8p1wWAEXQWrQbRDP/ZFw9gTjWBvOo6ZaCG6amxU1Ja8wfUfd96AHnq3tvz7&#10;sbPnh+7cmJmbPR5Z8XZt+bwA4GOXX/4z9/XZQIQKIPKar/a/sUjch4pqdpIKgSPEFGImF2dciA5b&#10;9iEylVZ1rvLDuBN/KPLRmyos/iQpkq52Etr11sUdAQE0PyJ/bFjOj66q9yrHPTHAP/bfHj0rnYis&#10;BozWoy7TS2dOuUfo7QNPGOmrLy7jaZsZZ80eT7BzWqEbxWChIZ1zEG4Omw7/vIfnijKglw5bXc+o&#10;Kt0MUfR5SHlqRcrVKk2f8to7/uQqzJJBp9P9IXN+m/Ly2AjyNYloRa28juFf+1PgrItQuWMLdsZt&#10;lTlzcbD2d+tJvlDYH5vompjgnNTdVkQDXqp1U/1apkgh4iqqK06trLj8qhectIrepZR8N0HMiMBf&#10;uW0hckePe19cN4Hlv/BH2NdhNBa7RUruvqASx3do6LsTkeDbH/3oz3xf6lGEvhBqAXQewMM+UciJ&#10;kM129N4Hdw88uHnX8I494cJuXnlnkKNjJhpGFjQ6xqEtIuyvDWFffQzNuB+5qAA6AqleHXEVKUjB&#10;UJJAIoLTA5iRfWjHNRiZoEsSnUoNbdlX6RT1Vztf/wvrq7/osmK4cAHTXct5XoCzYoU3/pdsrBc8&#10;jc8uh9zwP7wY4AjaD7/CSvs+m9olXLEcaSIpFMABDh0SzD7KonvjVvQnlOu3sm99gr25x+fcFnDw&#10;XoKDBsHAkQSjl8FG81nuvSx2QiBCoF4SXKBeZnsAw5NHoAARBJSXkCxAgqER2Gsz7Di8bGDDmro9&#10;auYJQ36nWsDDG40M9j5Yk+VRoEIEzliQt/K+EMLXB1acE1Ae2vasUE65lw5bD950E0655BUwkm4H&#10;xCVBqVN1o/EDPLaU+AQ5W3RqNqu7+PPO4Uwj5ZWhGOCawL9tN3T/0DEnFvs/98e0ZNXV9cLvO9sY&#10;faeYG9vWuuv7wOL/ifSYkyH1/ZCngu/92w89fOwVv3MnwvzCpBeARBrVx95mGL8knFoCY/ZC8u80&#10;o/5vj3UQdtcf2Vo+gSEn8cBDXbX8guE1WvLlnv2kiuyfR0G0TPb0KjZXpETfyEhz2579fxXq8RYZ&#10;D51ZzcVKO+NWTu7ZW9k9m7NFLpM+2xARAz4AwcL7gjqIkUUpPPeDYaA9I4JDxQVIb8HwIHbgABip&#10;0E00ukkMowDNjFgLeE0oWCMzIWo281XKS/ZBIRCTqvbBizDpEJosVJ80GJjctW3v0+rwISTh4FFd&#10;KEP2Vtb+KIrBSikwWbBwSPI4U66yBeB/tYb+eVrkd9SBjhAREDwcSHg48gxIFgBbEAsQ5KML54T5&#10;tW/qjc8Y3Pv60e1qBBkkiBWYI8gQgYWACgESjEyYCJycq6rxMdWvLP1RJ936aPsrALq/DcaXlAAF&#10;ilyLoQBlGrtJq489NJfe1l9RR3hloGePMqCXDmteEkQcb9f9/R/wkKeLAbvgqNe9bu/cww+DmTH3&#10;ne88em0nshjLawEd/LuuYswF+Wu5Uh/MXPfVx1T4Y1g4vrX+lr+5I7L7pYuihwob/sWZ+/PZ73+S&#10;gAnK1o7Tor583I0Nm+aPNk4JSXcFSA8AiqtD3Vb+6z5O36riwX5RBCjX/s5s1f8TNXdncd84MPEb&#10;WDcxgb0/ItzzBS/Ouaqy1gb6/a7gZuTcp+YCzSxKAm74wG88rXvSV62i2e66NNK37unO3fpQMZcO&#10;8NhxXid/NBeJ8+fcPhGacxD7JiGdRoUjRFKiHQJyAroUoYj7kEsLHxwoy7DQeVRgwMgQQChEhI6O&#10;MZdE6FZTCDAST6iKQC4vOLCAKQJ1ioBOlJJJRq2shJ1CmDtyUfytJLvZO8c//Md/uP/o4098ei+C&#10;Qyl4xMKdVqTh9FC1oAhkZIAgA20iU82jG9jGf7x9Z2tzZQw2jRVa0gEvvxMLvnIaiD2DBcDz1dlZ&#10;QAcCPVIWDnjkCJb5AN6r3z5fUQZgASKCCJrBCoUKsKqAChqx1WACRYJBMl8FG63vfG/rHf1HLw2z&#10;2AoASAcXYPRvV8etQV7OihIGMRnVFDl/ynXb1/Up9rOucijubOkplIezlA5rk5s3Y/E558Bz3EYa&#10;j7gouswP9Od60aJs6oYb8upZz4fdub138caNGDvtEoSKKkJavS8lIUNUO8siWWJNWGdhXxnV7WS9&#10;NnBvsH5XMdfZUamPiP5TX7mwcVry/L5qcZZAeI8AH5eedN7taRQtYOtqsqVn4k64Ki/oVzmqVHSS&#10;gF3z4YDOX+wptv8QAO+/5g+wbt0EvCbUV7FadLo6U0bR7wfyYxbh4/+B1n/GLHjj+9/3tO/JZzZu&#10;xHXfugUbvvttHLdqOSKx1Bk5JkI6eIHl2rHdjIS1gZQXlDhNiQOlRUGR71UZKxChUBqFiuCUhiag&#10;6h20t/CakAuFTpyiGadoxhGcjjDoAhY4j35roQtDwoCkE1RwwJySsEla2LTx952o8/77ZOsHidOT&#10;+a6H92FxnbP9O7B2cQMXT3Wfqhz/s1rtVYvhXTi7W7ev47RANQCKPFjkXDXV/TFX/2zr3Mavx066&#10;fK4G97ofAH/fm5Covn4MDCwKMlxuY5tACoAcSeqdskaiNzoXj+5JJzD3KroHBgILMCSYiJkIgQIC&#10;FSA2iEIvqc5AIGEwYJQ1sj624vh/c1k+2/3HfVj87y+GnK3C1fUpRtM78sQuUyyDsMl1QYWPuLua&#10;+6N+Qveycg/6s0U5Qi8d9m675hqc8rZfA8/Q7WbUv8jBf4qhb17wzv/1yfb2XQ/hV14CXD0BANjy&#10;iXdj6cTfQDg323X2z4Wl5VpUXt/WjdEsRBTy7vu82Q/Xrf8jab848/piqPh8RnISy6QeaLCBztSU&#10;oNaurNPdIz3vUC55XpfptVZJORBHLMLMAz7YD4Ui+6dB3fDTZhYAMGXuwcj9x6u8Ks/1Dr8tuVgW&#10;J+Jj3vKNx+k43CufXrXXifXroSEQwBAgWAR09FJ40Q+W9EKn+09q1VJhhwTQbEGRRsUDMi/gbY40&#10;0jBaYFowOn11sI5hSGFWWcRSwmgNQQqZ1mjHMdqRgtUCMRgD1mI4y1CzBbpCoiWrmEOE2VoVIa3C&#10;xUg5pksHVP/msf2bP/NQa4cPBRBXKjBrF0erN2xyfWecEf78qEG8/fP//nRfEgcNgwBiYhIgDiDZ&#10;S05jSMAqZwrKsAlcNArgvbc94bGWAR2oLVl0yVEfa0KQzL3yMjz//3+qJ6VHR+sAABJgCnAQYJMi&#10;LWIQE6zygGAQCQqpBXleGVr5WXJkeGvt6xfCeQ1VsStzF36rSLMzJEFELvk2Ofmney/58u7Km5Zh&#10;9n23PVULSodImRRXOiJwTugOyU5e7/sz7/St3sk3ksfbO4tW1WrSov7uq4ArrgAAbJ34BThnUVgx&#10;E5BfHXx3E0sPgmIr+1a2hf+1uDaz0qaV1845+Qcdn7wMuu9oJ6MB47V0VB1jq680c2KmtWduiync&#10;UPZtnwAAIABJREFUyzMXjQZKyRu/3Rrze3t22uuKQnZrhrDcDGL8eZfg7m99juQpeghGvtEaWuVt&#10;uLodZv4qwM4MWzztinWJBSzCYAK51iIMphwhti1QmD2VId/eyt2yfUFSURsC940jVAbhlIRxBjAZ&#10;Ip9DuwxkOyBbgKxDcAE5E6YVYUoIzCDFlKpgn47RUQqeGdpZROwQuxzatBGFAmCDrrCYrUhkIkGH&#10;h2kq61thivSDGvX3rKhWx2+48zvi2Mr4KeuaJ75v9OLXvjU5anAU4b8s+vesI5QE6bipvXIiAEZ6&#10;WKHgkKAQiK3nAWCdgKo96bGFYbQQ9iFgVnqJwL1ENy8YPB/QH60F82iROHpckJ/PemfqfRUipK3+&#10;fVUz+FdR1vgmFdpKB3AgOAlQ5CtQ4ty9SqkaGIj86lw1rg4xvZxUniSOWpHlP9978Zfvjv90nLt/&#10;9+TDjkqHVjnlXjoi7L3jW6i87MUQnZBVufLDEFD1rH+uHumz00Rv39ee3JvmQ8ENvAjYuhHNb34Z&#10;6qyLMdmS+yqRbTLR8Sz0QEAsoDgJIrQcKkudaqxhEZMLnlzwRByIA5M36EMINXbh/MzK14Zgk6rI&#10;d8HZD+3rdj6HrLALGsWokjRWBJn2D/VzdXS1IOQXquBertL46l2T05/WQrcRG3z3Dz/wtO/Bi1Yc&#10;h5oTa/pk7cP9Mj43c3leiGDhB/5Hx0av2ZEJPasHIPsXIJAikxXQJCEFoGINIyMYlWDWBbR1FSxl&#10;bz+6YzALFKThOIXXEXIiGEEQgaBdQMQOCQDhA4pA6EjCjCa0ahUKFCOQhvQGje5sddTk5w2xOf2F&#10;CxetjbvmyqRrXikDzuQo3Tw3M333wLZt2PT0XxIHhXrDSiSK2Dp7sU/zQdLMLBVpL6CCEtLL29uL&#10;dn4nLhre//MTC67JyxYg77CqSHWBrZqVPrZQrCHJEMtH9qH3RvwgQgCB5vemexJgEhBCQLCAdARt&#10;Yq7kyU1jWeMdXenu5hDOtcoNQxCk0CyhSYZq35hINyk2p9rgfrdd9euc7EgdVEh9fGMyFP5Yztby&#10;1iUPAE//JVk6wMop99IzYuSTJ0A5DQUHxQQpcmx595MLuhxMOyYmsOrK30URwk5W0UdFIoUJ7i0M&#10;Oby4b+kHdtxnbhlcJRyt+b3eMRemjf6KsoD7ouv6/XGCn2PhLrKsFs756jsFqZgc4JwlEzyC94gE&#10;IWaCZYEi85eSjWGZZCpbDwqamxCE7y4kd4ro0yegUBexl8PVSM5Sznf39etNIZ97Xjdv3anC3Bf0&#10;3Gw2i0XY8amffYva41HhYIKrze7btZQCn26q8UnVev3BrsuPzzshMkRoR3W0dQLhAR3F8AGosIBk&#10;D0sS0zZg1hE8A/Ae2jokWQGNApESiIKFzxle86NBxQWJOa+xlwjdiJA7ixYpZFLDuUeKnXQhQxOp&#10;66AWbCxDdmEx076w3ZyknD0PLV5Yb6QLj//ql74hR5Yu9di69YDck2eaVwI7lXx4pGtvtFb/kkuM&#10;UBwgWYCZYwYtWrCvosyQLJ6woHLtyYAh9FdEH0jXWTKIA2TQ6J2r1tvL15tZf2xU3jtl7bFZd2IB&#10;YoIIClHQHRXEjXt43yy8vkdxcmtXh5VWKqoESVYGFBW70uT+w4JCKpU4RlGLrXaIrZxKgv28nxPN&#10;Bkax7+lXHi49A8qAXjrwJoCi1QbqtZouKqNSze40nBzw4z5/Fvd99Lew+MrfhSfeybb4uBDIhden&#10;IyvedtQaxUHQXNd5D6W7OkZw7WanMjQSD0Q8BZv/5RyLb3qVfCDowWXSBAIc2DO8YwTvyYJYguAd&#10;wxgpZUigNIVE445EcMi7s7/nDJ8MYMjraj8JJXqFy/MLPcwmrqn3a1/88Pa/v2Zy/OQ12H3j9Qes&#10;764wCIKdac6x3NvUYnDoWDUcr9Tey9RWUY9raAaLaWvgSYGrdezzHnHwEMHDs0BXAi0tAElQwSIt&#10;uhg1BRpUIA0ByveS4iQYXkawMkLBCk1O0RUOKlLIpYUVEl6kcE5AsSPtulwJM6iFach8P7r5NEK3&#10;S847tOEo9Sbtk/LY1evW6Wz/w8+ZnektJVExrgCp65WJL+k6vyQiIFAAS09CYVE0Oh7LLOvMPO5x&#10;EQO55WoC/Sob8SmemCUTQQR4IcHk5w9j4cfS3Lm3B/2RzWxg6i3f97LkWRVimzfhGyZkmN5z1/T4&#10;0Lk36cy9yldcLUCABeAqmchjf5K2ROQj1MFoeheUiW6Foa/r0MWWC8oz05+tyoBeAhio3z6MaCZB&#10;urUPkISguLcgQ0AIAewD2AH2ng5mPrSDBt69hKvnLsKOy578y93ftxSzza1igT/t7DyEN5v6wCeA&#10;zveG//BY7Pv1zQe/fz9mx0d/C2PvmUDms63N7sxvL8TQcib61UD132xmfrFjYR07q9JqVjtmybe6&#10;zdlj2XZODXlzslYb/0Mr4wfZ0vJcClYKREbOv4kKOM/oFDnIBEDHkMoiTlMRXHhxO5cvMagkEIVQ&#10;UOShWQaChyHWYbsX2OBc8X2anto3euyJ2H3HgU04Il+ArdxbadS2VWUyZjIr7P5pIcmiojQawqEq&#10;PVqSqas0CorgJfVKmDiPXmK0BkGCXQDnHcgiw5gCRuAB0+rV/07qMCTR9A4FaRRBwEAhCAlHAkHH&#10;IKFBUkAFBlsDaTuUioK17YK7HcggKU0aoL54Lgi3t4hUa7o9NzWY7uBswQBw50MH9N48Y17+Ffhb&#10;T8HU3iXfH7bmFlXwEi8tSDGYHIixjBwvJJU8VmGYAfq3LuqT1UWOwqVZbGvofYYChJuv+CYAuMfK&#10;tM5vU2MAfj7bHSwgSPaG7A5sC9xpqbnT5AG1+imejL61qtVDTcyd5EiztgmlliGoV2TWK4ucu6w6&#10;aVsG8W9pZ89uq5+81l969igD+hFuwbUnI//6DJov3E6Lrj1uULI82gZ/LAlaxsQ1IgpEInPk9yjC&#10;rmhFfduCa5dP6mS0ZYvprHHtCKwskOm5Rw9nIC2w9Oh1Ue46L7TBvJpc4ant3x1i1Tq0vX3Mno9N&#10;AFdcgeTBHXbXTddsXvyRj7zX7nany1rtw2lUOznpH44pSr2O9LJ9xg1kViYQlXF26V+ZIBIwwbMk&#10;CE1Cc28KVCkQByIhQMLCRyksDLMISIT0AokXgFLA/Qr+oWA6OWAzy7zVanxh6vRjbh98YE9IAEze&#10;ctMB77MIHjXkW4p4+H2oipdEXbqc5viowqveNqZ2EyHTJPo0WEt4IQGhYIgQRO/kbZofAjIRhCMk&#10;iUQcLETWhfDdXpUyR9BRDRIKAb2aOr0iKARmBRIEFgRPARQM4AqQzwE4MoHgokqo6piCLh6yNP22&#10;Row7jVTsTDsIsahI9c4Dfm+eSUVfBpz5pUzecP5fJx1xqhF8HFUZkfAIMOPOJsdC4q4nPOZlWyj9&#10;6zWLsqSzMCQgHRSctIAsSHHoBX3iXgnX+dE40FtHD3gkYY4YgSCYWVrdUkF+Z2qq0tXLp5FMD2CX&#10;4geOcurLUSc53leMjDggsRJORig0oRCGuROLaje9hQLfOFNtmIHOM3H2YOlAKQP6kYqB+u0LYPe0&#10;kGwbqMZ/W3u+EeGyruycFmK3xCWhASJFIGZwoOCMZDELi92C9IPB7btT5nyLjuL75/TUngG7xOu/&#10;q4JYg4NE2+/WolE5ulCtFLNyXSSqJ9vR2Vt+/PCHQ+qaa5ADaLz0pTz7z/dm7Y0Lvz34G/pKAbue&#10;gz06OCHybHYbEx8d1wfX5QXXM6ciIkDKACk14EWv/KYI8OyA4CGlgtAOKBzAgJQFN9LqXdLadtfQ&#10;2ZHQtwjYL8JkTW/DVCHkbl+N2o1dLbSHGpj+u089I92NYOFEJZMkv1qo+l391eqYdPT6brurbLBk&#10;8y686ABpB3AxFGkIDvBCwBIB1Fu9ZQgEKQFF8AQY72HZQ0uCQ0DuLTzCo6VH58d7iDxDegYHhmFG&#10;UAGABdiC2cMwYHQFTkpIVUAleut0597bnO9vDiqgcBKxSvCeGw9tLsb/s1X3ofaVY1hJ8SMK/FVn&#10;1TLvbEQIZDUapMVq4vCPC258Cfa+tLclr++mVawT4XMVSHBgAUVeACwtJDMA0fuQxGH+94kAiEdC&#10;OR49uIV76+jB8JS3/m6sv8fau0dgFdAoMsekvyiL+voi7i73UYD2BgIa5Am6YNLd+qTy4i+31dS2&#10;PiOw+7LnSjrikakM6Eeo/jtHMXvKXlp0+ykrvbdvy3TxqkIVSyhmSRHAMpCgXhYtk5dMrAKhgoCF&#10;8Ob0wtPFOtGTUaG2jLmVN3ngP4j1/YZcBzIg6EgphQGfCnAQi7DPntV59dZv1W8b5xZ2H+ruP8Hc&#10;jTcCmIBa8o0w/Qc3f2fg1z+9KUxPVbiSiMRJUmnj/K7g42RAPUBDJgIUMkQUYJIY0ABlBjCEIAQ4&#10;knCRBCsBJiAIj67LV2dsArmsnpn81Z6LF4bgOrqq7k37Bz6nQFtM1txXn42nilPPRftH3zzg/awa&#10;g2bcBwcNY+TccGXwoSwiP6kqqik09kGgxRVYBiJnoAJDMYOFg5eAIYKFhiMJCCBIRlNLPFR4FCAM&#10;yxiRFvCUYJYFuhDwAKQPiGCRWoPUBxgGWkqAUg0hgUwLsIghCNBSgzkAyME0G0y9TnPG40++9hw+&#10;F50A+nNg596bZxadfOH/jeforCwuzjQJMaRUgv3JHKGqrO88cn31CwPgxDxci5LNTbYrTOwZAqS9&#10;hhAOngBBgJwv/cogeOEBLyEYCPMjdx08k4uBIno479DW2veWcPvMbQBtBL64BjuK1g9HK8NfkAW/&#10;3UVzqQtMTJJzaNS6td3aqQ86dG4czGM3nTy3tgweicqAfqT59BrUEgZvb2HpXQuO7Xj8sZH2JSbN&#10;VZRqAEwQHiwEIB6pRkUgEvTInldmRoCoZKClebDLVGZfEnejHcTuX2KZ/suefP/NC5ORmiU7LARg&#10;K06parxy4TVr0tbq/d1D2f2faAIQXyVgG6B2bWquOO1o042SozpU/99zmXgNWe6LQxs6VVNFksaF&#10;TevSEQTlCELCywBEAFiAleqlxglC8AxDnlwIfcJ092jT/YILRRo0KY5TINHnQ6nzXNs3q1z7FoE/&#10;hAXjW9sAVddcwp36GcDGiQPSxSIZQV8+pbclo6NKeGl0tW86JuxNK2jKPsxFBBMieKmgPBB5ixoM&#10;FDuwAFok0JQxOlEMIwgMiXY1wSQ7FCHHTHDQnlFIxqQEupoQhEPFWAzmOerOIuWAICQm84CmlwiN&#10;BEEIWBmhGxh7HYOUBsGDbBirUaMSyzD7i6euxV//6Nv0xtPO4PFGA812E9fc9twpatLa+xCWrFgd&#10;lg347903Fd3gsvTMQllUmICiWJN6cWI7pu/ia+uA8zciFg7c17dXmdZduQ8v67KVMgRIQQgkwRRA&#10;eNyJavNLGiBAMAHMEMQQTPBWB/JyF1fdjNpfe3SGbK7IUBUDRlL8uVomX9SOzamzlVmvukI22pUd&#10;sY0+svVl5//F4A9+FJJd24Hzv/XUnSs9a5QB/UhyPZDk+9HOhvR4u7Z2zpk/6NQ7Z/pqrjQYoABG&#10;6AVyxQAx0SMngD1aN5oZBFLwSMgg1y64mJBVzCLKzBXw7Vf2q+TbVplgdb6ahEHkI6hYjXUGTRzt&#10;bDz7Avr69ajNZmhfcK4YO+cVQyLgedtmorcEnZ/k1ZSxSL/GzXxGhjmpUL/W6/QXClRfH5SEQAYn&#10;AzgBEObXM6k3Me2FgCwi+OChtPaJqn6yOVz5aL9BxGlOjpJYzU3/crcz/WJDchERv1K7An2NgU8e&#10;c/lbJx/avXh/I51zB2rVkkWCuf7Vxy9E9XeZ0wWTBS+6z1K0lVLkuh9WR/CQkK5A4jMMUo4FXKDi&#10;PMAC+0WEbdrDS8DKFI4IhVaYrVaRC8ZU3gJ7DykiWK3hpEccHPqCw2LXRr3oQtsCslLFQFzBVptj&#10;2iuwUnAkUEgBKSPsYYvAOUYo6VQ5Xl1F8XND/YMn/P5LLh3hSN/08O6HP1MfiOwBui0HxwSw7Gsj&#10;2Nsml0bRdaaLS6wy57J07Gv6aMvign2Jv63SFa4LIEhCdWoydPsqRjFDBw/Bvcz2MP/6evyv5iPb&#10;1oLoHceiAjP5ALAG59q5jLZVoijv6Mdy73DZJtD1F2D3pL1r0XjlI1Fr6Cpy6Xia4W7lo2uMa39h&#10;6Ac/CvtPPxVY84WDe79KP5MyoB9B6nYYrWSrHKfG86wrfr/TyNfatEDMAtr3RlPzm1Z7SV6EH6tI&#10;RaBexAIBrDwjZUWWGF57drINDrwg85VXWm/gtAVxYC1iiFiOS2dqiDHzXzbyYJuYQG2mg/bOB+Wq&#10;6nlrMoRfdoJeyMFUfS5u9qb7V7aYvDOCKZxqqIpH3Xbyo2Q0wD4NYClIWAL73lYhSQI8v04M0Svw&#10;AatBiMD1eGRJrRG3unMzcIC2GVwsPx66+T+JSBwbOLxQWCOJ1KU+5yWLh3ZcPZvzHbj0UuBLX3ra&#10;XS1EHVGQ47bZfV67nQ9viQO20yBaRDBxAMveFG7iDAa5i3FkGCxaqBmGlClIBuwXAZEVSBHBEHqz&#10;EyRQRClIyPmgI0EiQLNFxRn0e4MRkaNPG9hsGqHoguIh1KXELHsECJCMEIRGHhxCIJoxQL+1x8vA&#10;n1TCjCexqhAJKhi8cFn9umwOz62ADmDj+Rsx8LrloNMGtkfLhz4pjVhZVIsFOjagTF06sl/f0No2&#10;eT+uXIy5e2fRWd03pNgfl2krAhkICr2lc0hg/oQ1wnxdmfl9Fpiffhfcq+/OQZLKkq63Zsve2h1F&#10;1S94QpvanYD+AZ07cv8UFenuSqgtEcF8f8dR9XsHp/abZNf2Mpg/h5QB/UjxNQD7gUWd45YX7N7X&#10;qeRncdJGLSgoVii0B8j2Arf4/9n78ng7jurM75yq6u67vl37ZlveZGMMNouxITYQZ9gSltgBskxI&#10;AiRMCJhhy/BLIrInTMLMMATsTEKAQMBmScAkNjhGLMYsNt6wvNuyJMuSnvS2u3V3VZ0zf/R9sgwm&#10;bFpAed9P9/fu1evX3VXvdZ062/dJ1ec6VHSqRB8wXD0qGklPRIEMuGqQGTr1FpEjos1VPZMjhZIQ&#10;2x7YJ+ucd+v6ty7sOJrT8O0YySPmxxq8sf6k86Lkb43RTkL99d4XNyjxFfvf+bZdAKH1yt/T2mQd&#10;0SU/j0CncCzJQxXGwUKhRqEiYGLACCQAIQhMojDGIGYN4xFfPlDal7nmBwecz1OA1kpT7An7bkfA&#10;7WM4/rPiAhfAGOf+1SGGp3V57l4AhySq4X2Ap1h61mKOyXsGJ4FMEj04liomoSiKhIAsBqRaAkUB&#10;H4BAFqUxCDGAJcJKABAhCqgoDBGIACMKqxFKVHmREsGIcFbgUMJliq4OEDWHTdvwGkAwIB5WbYtC&#10;ywD0C6DMW4Zju56xZlHVB4G31EPektrK7YdiSo44Zj9yH/AR0MiHzvucRf3TgeN/lay0uRmc5lz6&#10;M/ka/yDesNPPXr7JLRd5Tt/1n17WS4aLaghgrepaaOihH2ggwAGi18q4kyCSwkWDRM3dns032v0T&#10;wkL9vkff0Cu2IL36QuTTe3vz9958LTaBWmNPi+35BDNTE8AF1x7ZCVrCj4Qlg/6fBO35SSxM7LPt&#10;cvL5ivzp6tRYpLAxILgc3iglIkOvvAq7V8INdFBROmExBE8qAHkohEgZRAYMC4oWJoBMdFALLTlA&#10;SVTUN9Aza+fefj8lL5zU8p/3Ha2pqHDRRVjWnAB6A6zPkzOLcvAWT2bBU3KJS5I7IQ3sf3itwa++&#10;PcWG96FRaEvT+LIu0ZvyRm1q6FcSi4KH0tOiCkWAsxZCABkDQ4AVgXALyrXJsijeWprBizms6FOb&#10;ojdSLNPj7rOl/4Sfc9er3zVfdqdn53z5JyOpncIhpFApY4QP4c4u6++Xo+1swjV/Qfrm6f2eUOGB&#10;whh4NSglwKtDHhh1k6GvAb3osZ8ZOZkq520jVAWqESxavWKAjVV4XgzDc4RawQCAlAofAhqpRcYG&#10;fWsQiSC2qtZW8cjIoEYKDqWOk6Xlo+N7Wya/hdL+GjI66Sx75fwrOOvTOXaddOgm5gjDvWJS5+/5&#10;8vyyky78mLN0fpmYjUj7TS3p5cvtsi39v0u/5dr2xNLEVxWtsFLTCLZ8UPYrAgcZ80UvvcqfVwZd&#10;SBEh0KgA5A5Xiw9a38LCBd95P3t+5rOVnvkUBNNAB18BfvpIzcYSDiWWDPp/Bnwe0Dlg7Y5TT8mT&#10;4peLZFAny4ikKBKFsJKBQlhAw1WCD1TAAfyosHuFykM4kLmrAn5MUGJoRZYCJSYCVIhQJmW91jT/&#10;pfX+Uz4Xbp7ej82oFpGjhImRCeyd329Ob05uKFQuzlVudMb9g0zvvc+tOgH1mh8xax96yQCjF1qw&#10;861sNNjsiYWakRIGIAGCgEQQmaqFNFRFSupLKCmcYcAArmZRy1LkxQB9QZ1c/UyrA1gEwKWA4mnc&#10;7T89Qfd9oSze2x9oz2m+0A92IeUaCh0ckjH7EFCSPqwd+74V3E+KlVqDoScOQmjO5XMwDCTcgPUB&#10;MRosaAplB60r5lWwRwSdNEEgIIkBXgOgEakCLi9gYqw2N+QwEAM1BLgMfcmxSwWjJkOTMvSMxS5x&#10;2M0MtQ4ChdEIEz0S71ELJSaYkDjd2Uny10YKBqlZpdBCaunN2PZkwYavH5I5ORrw6/ehOXGcWJQ3&#10;SUiuDaXfEBu58VnyeE/mjeMbJ/53v+z+WrfZe4KvFQrWqt+EqxQYQcEUAR0WxumwdgOAkAEQ4YTB&#10;MEpKJGAypdO+/gdZis1HYuRLONxYMuj/CdCan0RndJ9tzk68tMz86dFKVf5KVRu1IQJBoVyJPDDh&#10;EYM+XEBoGFJVfSS+J4v9rrqYwVMoCcQYKHkQGFwJRpDY0hTM5zedOf/hkf2fbI6NSxcz3+2WDys2&#10;vva1yCNw8vqT18HjfCN8rWbhhp3vfMfs5C+8FXU72ur6zktL695c1pobostITALlFBoBlCVUCcwG&#10;YIaKh/cB5H3F5mUJUSIiE1xmiU0C9YWGXg+uKJU1AYf+nLV+AHYrxKU1GW1vIotfCfsnburvvOGL&#10;SXtVKD/14UM67j+98RMAgF9vX4TdC4inrxo8aBU9ITSbiNgfGD0AWgJKjIVg0ANAtQS91KCrAd6l&#10;IMNISZEWHrYo0QoRtbJEgqo/OjBjTxEQyQFs0DcO9zbaSGMJB0HBDh1Xw4AtUggsgDSUaIcSY36A&#10;UQmYQEAthn6P9u+JnTAf3MQdmgCJJ5S99di8+SfXoGMzQO9S7Lp7y8zkpmdfmZT2+f2aWaVpmZW2&#10;eEkQnI40boiudGQwTEcAYCWlWKUmKjaA4QkXA+0HAu5VUF4ZYAaMae4adLi91HZ2zGPJoB/rUEA/&#10;D6zefsrxRRpfUiQDY4xVJQKxgGhIQ0EKpSqPyXywN14dQAe759/zkov0Fo949uQIvlauTgr7lpUn&#10;bHxg0O9+c+z9x2P2vx55CcZcBJnhVDWm0fI1d97oHhpL94bRF70G++SJpp3N/LyG9n+X1ug66wI4&#10;R0nR2BgDqyqMKjQopCxBxDAiCP0+QrcLgcLVkmrzwwTXqoOKAj4GyMICQn9Apiw0QflZTLhPoNP7&#10;Fa63atGZhvpyI3y8qLn27G/5bbftPRxj3wxgjqexgCmMh9xq6alRKlrcghSVkEopNYi1yClByYJo&#10;DQaZQWktmBySNEVqAmj3AKO9HpaLoi4BLAGZy9B3jP6gQG4a8GmKgi16ZhRkYlVsaQyiWpAAJhZI&#10;fIl20cdKLTAVuhhnYJQNHJd75JprOu7J56JGgFVGYix+44pDu9E5Gujs34bGmjOkhLneqrtOY+Pi&#10;4HrKbn9joPEJ0SlJEgDDIF6UW1nEYgHcY6MSZtEhBwJBgWxsrGa65U8MBf4SfkgsGfRjHI2blqF7&#10;wV5qXDb13M5I50RNSxiypAYAKTEUZuiRC+kj+TgAzNUbJQIRVZzu+shCcuB9Jfk0fKtQjVg056RM&#10;IKmoLlw0vhXPdtO1v6Ss/mscZfuyvz0Oe195ZHm5B2mKIs9dIw5298v63OTKiGhPQ2PFGKYaOy+I&#10;dvz30/GJ9Sj7ZbFv9xabjn4+Z/pVT2ZjFIFGhpaBMAiIeYB2O4idDlB6AAIPQaU5yhgYRi96SJ4T&#10;+0LJe6jm3qR6exyMXLHQ2XM1XKqthk3T1ur/QXFwdhq6p3e/dPWW9MTHSXHPbYds3H99zjmI0wvA&#10;vVv45PN/4dQadV9MBUbTwOAkwQwsFkjgWeGNgTc1+LqBrykGXAJMSNigUUsQo0dNItY6h7UxQvtd&#10;+H4XqasjqRu0RDAHoCAC1MCIgydGIMAFoCYCIwAQkZUlJsIAK7SHFTKPhngkaQJWPxmeceF5nKRT&#10;Ap1MrL0qf2j7g5txDESINwPm8pUg8TMo9BOW9DlktaVZgZ4ryHK1yQ6LZpwEgAyZ4eQge05QGSa9&#10;mB7Fwjikc4cwY1ZQcfIv4ZjGkkE/xqFfVCy7+XHHSS38HFxkQ2ZI+yw4SJepovRUPeCZ08EqTsCj&#10;DPmjL/BY/1WFBKszywEZx5QUxgUdNIufShbs73I0m4uit+dI59MHxqC/bFl/GsBonmNu+h6sXH4y&#10;siRdC9d4I6mMYnbPjQnrld7iwyZ1xhk8p4y0kdQisAKhmjMpcoT5BcjCAlhkOI+xyndi2DMcInTQ&#10;h4YSHAPURMt1WubLAhgxC5YVXKCDwY4P5fMLz+QyvGrkeS+/Ke7YNntIJeokgZlq16ZG/8sLudf9&#10;zV7onkm5SwKNoK+K3JDmAEom6pOHNFKYzAIo0fIARYWqx6DoIkqBmjhEw+iXHlQEEBjd0iN3HgUM&#10;SmIEWJBhMAKEFUQ8FBCpwB4wPiCLoql4WORE2iMEIA7C04wJH6sXmqQ1Utfgk3Z+7ctvqm3cKLj3&#10;J4z+9TGwcPHVGPngT6H08vl63dzSC/a8kh3UKqCBQKE6sHqAqjeLzy0Nn8/v4qlXEXpU0sWG7C/0&#10;AAAgAElEQVSQHLOD6EeyIzKuJRw98NG+gSUcRlw0hf7rp0lcOLWw/ZPZqLIm1c5dlQ7kx4cFbott&#10;L49Uz1Z9rSICUTkQSn8UviMSr4+8tPLoVZSgCiOANYayhrI28xdyhp+Z37fXNtujh3cevg39RgOo&#10;GnllLsswOrUKDz90l0mde1bNJE9IjF4Xi85b5vv7/9f0H7/u3oQoB3QhShQ1pCYxYGtgDcOxBUEA&#10;igDHilnPoAotRw+EADtcWGWQIwwGioFn8pK4fgQ+8wGEf34favMdJPPzXTs3F5Dn65OenzCjk8A5&#10;5xyycQsYiM3TYq94o+ycPnfQ7TT7jtBNLOaSFIN6HaGZgdp1jTWCpAJjAloxYLJQjA8E9ULAA0Hq&#10;axDNsHcQsKM7wMCmMCMT6NeaWOAEPXbwJkFkhwiGkMAKIY0GNhhIZHgBEAEjDBupKuswRtmxZhho&#10;GnvW+WKipbHVIh3JDNaNP+c5rjF6ZP9eDieiF2TNOJ1Euo09Q5WUhUBCGIbRDjLmB1TPHyPoflAv&#10;yvBQFoBCBGkcYM1IRLm03B/rWPLQj2G4VRn85ZtcEuXU3MRmdKZqERo++zzUU9ZFfWYSgAhKlVHX&#10;xf7zocjDo6CAHvTnU4XaH/H3q/MSIgCiqh1OhlrZzgK+RlPap4tWrjnuC9LPH1zxfyZx7+8cIa9r&#10;8+ZHfXSvezM2nPakKWF+fmrTUSry+ynTmx/c/NaFiZf9tobULKg3e0igVpiiUZhMqrHlCWy9AUUA&#10;KZC6BKKCsiwgQQ7wbUME3HdQXxAZCMCzj9oLFQGIQplpQGBPN315zbSZfltKtcEh89JNAi+yysfB&#10;ekues8YEfGNMBjrK+0OGQTqKUBtDp/AwENQGfbgiR52ATBkFG8QshbcWWhIGYqGugR4V6KtgUmso&#10;LGHQbqLQgMgEkVDRCEORFX1ksSqaLEEQMeBI8KRYIELHtDCaWWRpQqM2wyAuwInAGmiZolSVmRXN&#10;ZugmCXDDDYdqVo4qur/2JbQ++jRoITc7KnqF5nVFAmEouCSrCh1Ws1cKa8Di8yhaRTuEtdqdkgLK&#10;IGIIKyAMZoIhw9ipQNMc3cEu4bBjyaAfw0jOqqPuTYPUbxSrqTDARrDYlFbxxFSLwUGZcdBQhnEx&#10;6v5Y0XYFQfSRHb+qQA4cOPz5Ra+iKtKhgiwIUMOebGKIbDwnDeZlFo13SiaHNLr8g6DeGAFKv2Jg&#10;wylcFMReFmLf+8mXvkbN2BTqUuPCL0gkp4k6cl4AE7WwkULGoHYDnBnE0qNgA8MGRgS2DIhFHz7v&#10;QwBQkgLqAeMFRjsHT6wGILD1RBolUBNl96kj7fGsX+aHpmcNAKUWCXG3Ua93Wi7h/RH/lqu7bpC0&#10;zxZpXSyU1skYrbtITQha/T4aPsAx4IzFggKdMsBrCYkGMBZeajD1CeSDAWa6AcQGC1Sg10yhZOBE&#10;Qb5AM/axSiLGDaME0ItA7gk+cdDMac+3MVcGjLCg1Wze101xmwZfqxv3RC7KyZBlDwZLn+5HE5vJ&#10;sVWtrUKgYHfA2Z6Rsl4ylEiJIQqq/vHwcVrUuyNFRepDVY2LDvfcLFUtjBABbIfROHGoeUKxtNwf&#10;61j6DR/DSMsIjgtZmeqEZtHwcDFY9NCrXDpX/O1YJHRdbH+pjM2wFOcxUaliLb5XQHUxSP+o40gJ&#10;ykDBQCZKVqClKRFHaFzE/mpw9noU+oV1712H7b95FBjAokBEG7BaI+OUVLt3DWpla916TC4/EX0a&#10;9CgUX8/YXCiIazgnaPBgisrWkDbqYOcgtkRUwFgHVsC4EgYC7wuoZVXDMFkN1qgn9gPQIx5ThMIE&#10;kdKXEcLqDO+dX/Clo0NXymSSDGRlb9aeuJetuyvM7vvL3QsL27XWPrFeH31C3g+Pp3KAhjNIegM0&#10;Yo5UIiRGGNRRgJGIgFWQGwPDCdTEikTGMHJfoPARvpbAI4WUAicRjTLHeu3jOMNohYAcHp4YvajY&#10;ZxN410bqmvB2gFm3MN9w5g8H2vvsJCFFo/HzsdZ4VWT9ohf5agrg4iuuOGRz8uOAfGE/0rFldyWh&#10;9rWy13g21fOaQiqLzaiqU1WH3DFV6mtYmTJkcBxuvmlRqnaR1rFSXQM4g2TGmfiTx5e7hB8IS0mV&#10;YxhGSpCapme/XEwkU8mtHChKFwBR9YCRj1TpW0dSRFSFSwJAlCC6mG1nVOVgVOXHF1/f5R5o2BdX&#10;yb5EcFQgMpQNiqag3y43gsIfStRN0RFWffjIM4CpKJg4ikCVWQNpgYkZ7fRm4Cmg7PQHfuA/2gz+&#10;72zsBo8ILgDnBRQFFBQoAQ4EDoSYB/jcoz8oUYQIkAGnKTRxgCW41G2jNLtVTfrITXBAYaNIGFBi&#10;Y3CJmUffBF8euj03GQOS+vbZsnjn9rz7V6+/8oodpRQY124cj12ZzOcwun83WnsewlS3i+VQ1GOE&#10;5gOEPIdRggkEEgNmC1LABCAOcqD0sGxgjEWERQgMBIYpBNzpYUoUrbyLWm8Gzd4+jPamsbKcw7r+&#10;HNZ1uxgpC5gWyqKGT7PZ/+m3feqf9m7LO9sHteRvZyi8uavxsrEQZum7FWf+BMOHAfZs/eKDRujt&#10;9Xzsg6258XkTXJWygKkU/LT6KkLDF1fPJQiiGH6lajNNw7JUNcPom9ZHDNmU0+95L0v4ycaSh/7j&#10;gD8AgDbcWQ2kd7WRGsCWFoYMrKkWSUMGJNXDG6EIRNj5huv/4/NagLSoBxtH1ESQ2OpBX+w5x7AS&#10;G8PI+GKq/KA18+DlUw865tvXVfq2Y78dqnpAuMOTQRADECFkgYvcn8e5fbPWGm+00e/b8L4N2PaK&#10;bd/n5P3oiDFA2KpEjyLvR8Myg9tvj5iaws43XIyxt1wKNTyv/fmrrHG/kUNXR69g7wEJSrkSygge&#10;OlQSIzRESPBQgYIMxFhQPVHnvU8y94XC0zdDvXvgHvIZoLYiLyLJgoaeoSSNSJqKuUPX0kfqUExv&#10;X+jd8KWrZs88S15/3gWom4hRome18oWT09zCdSOUDCCqA2NQgFCSo6iMfgCCcTBIgCLAhoisCEhC&#10;gdGUQdFjxntoAFRttSGMWlECm4reNfceQiWsZZD3mIColS7yBDoguSbU9rx1z/zc3OuefgEGZR+d&#10;++/vzG3ZcuVmQH/rnHP0gjVrDtl8/LigN/0gkr1teXjzV286+cvnvqnTpW5Iikt8TSqGONUh5fJi&#10;sakeaEBZ9NAPfHex73S4AY8gaEA9c3WnvkD3u9/GEo4BLBn0o4ipd2+Cv7WHubc/SNAF+Levcc2V&#10;eY3ns5qoNh3ROAETYLSUKLPCBA27CuYbVeP3pFkr7h4gPaPWElfWhWMVthMhNQc9/MCBAll5zNg6&#10;DStxhiG8oSVf5JD+XpADJ62aYj0pclZSIs2EUEeC2C6hSfGirG++icCXEWz+fZz6kCH4EqoDS1Fs&#10;dM2BMk+vPu6J8aEHvgkAmP2LV6PxPy7FXLNxy9R8camR/iVF0FHOcyplKJPBlRBWhAKsUAuYYNX6&#10;Kp8pUDjyqKW1+9nIlfOTDy+knfqBe3BJhuktbnrZOcl7OOQmGHMVtl7hMbXpkI3zd/7tQ9gMoLZx&#10;o4xlKaiVpWONsXOK3uA1g7lBvZFn6AZFkbR0kDYoIkEhhNKoClnqRMKAGAKGDQH1ssREKLHceYxS&#10;gLLHdEKIISDPBcFmCFEBV0NPBT0WpC4DoAquUjY+5mhyRJvmdQUTLJcnSZ1G6qY1r97vz++/v7gd&#10;kPMBvOf66/GeQzYbPya4HKi7DdDbCmDzAt113nXd1Z8/92OZr73cD4oVkkrFoKzfVtc+LGQFhsWr&#10;GD7Puhh2Z4gSiSpYOU3yno1YKoo71rFk0I8Cjr/0LCioIiA5A821/3DWcv0bPTE0+6fF3J4a3WAN&#10;gUZLifVYUMbBuYSTBQ12K7H+m9iS81vn/+OLbAIW/nyaRv9+7YQ6aqgVUFSwMkQ9HmmHOYi29TFO&#10;Q4v2XPXAjxyco1vEYp+6alXd/p0VdVUVfISpaFOHxXfKhIQTFPVuk3y8mH39OtV4448wvT84vEIR&#10;+1kS96UWEiG9rDkCHJSr7SUJalu7eZzk9yfcOxkwL1GY1GqgyAS2FmxSVQMCkxIUqQxAOSPvCQwF&#10;bSTccZT8U47yK61yLHZalZLsupf/FortEeueZ9os3Q2M+rcC43NTj/8pnb7lC4d0qJsBvPeUU1DG&#10;mLbT1vNp0Pkd6RabQo9g7DgmxhpFx3JvTmrj3UFGA/EofIlcgvaFqKwDNghkbj/G1GNjZtDyfaQI&#10;iAoIW8yzQa/MsRAZgAMowd6FeZQmokWMOgzabGAYqjSAap9c6bllsgtiKDcGX8w75Wmt1983c9dd&#10;nzzjlFPk9+6885DOw48D2pefA6/70fd3m6mzzp8az0+2D13a2cOSTyeOF+pilveUKsNNBCsE1ghh&#10;hiKCVL/j2RUSsCRgsQBKjbFGsRCiAnU2360aZgnHCpYM+hHG6X//JJQhICiPWLJP1ax5YVEMzo4h&#10;rIvia6bkWRV3v4Z4MxHtMspdijynjJ0l+fu9CQ/veeOt/daFK//jC20FYTMoBhlDQCpg8qYqWTt4&#10;t39wiF0f0+XWRxyDxeT7gQ/fadR1mJM/wDj3KE++EpGwkWABsoQq+6dKNTg1xCer4onE7sgadGU4&#10;bd+VpvYDkPyXKUnyfNs2jJ33M5j98tXVMZtfATzpLzFzef+hyVfX/rcWmBoE9yzhOleUpHWirI5I&#10;pOAIQkREQ4ULoNxH2WChmzj/SXH8YevNHKQOXHEZxp79KoQ+I12HMbNQfwMILwEGH5WZXi7xMJUw&#10;5TlazWZNffjpzu69T+73usajqZSlOdXsFUTJvxdSvqWQZFPOKfpiEayFgkExoNbtY1XoY61VrPIR&#10;Ju8hqIDYopkQRqOgWZQQp4iSAOQwSFJwmoC4pow+EusxWlMa1wDqD2C41HKQZ2mmJ2K+i2iMlMpJ&#10;+sIX3hgf2r7t8EzE0UP78nMgABxNjDt52oWxlBcGo7X1a5vvHQmzX9xN9q4icScmuYdhRXBRQaGS&#10;6aUhWbM+uj8Fw6I4EgtSJiKPSIrgQ92xmcjH5+99jMd2CccQlgz6EcKqS8+CS1P0JaJu7Vop+2/o&#10;+/LluTVjVMY5I3RdapMrQ2q+0iLavf2OQR8Td0ZsgmIrFG+DTrx6o0o3oPHTy9H57MOPfSEF0ne0&#10;oapaDjrOSvKkSGgCkYIBgAg+uEIWOvSuD1JYO5AQHxp9+rYLLL47KEa/yPVeMVQpFvWf+IAOVEWU&#10;wSAYRBgVOOWqxI4EgQzIpQOXpPsfO/R/+GA0hRlz/eCxhbTzK0yti9LxVft3fvl/3rfq4t/R0U3n&#10;YevmizH4Rh/J8XfKvks/cmP7V//w91KSlpjmOeIa8FmGaDOotaj40TxiULKxE2tU3Ewp3tcrw8dT&#10;mD3WGcx99K8AADLzIAZYPzJq2v+d6yNvgDavg5+9cuf1/5C31xy6cPvBsDGi3LGjl65c97Usa75Y&#10;Sj9ZSoQ3g9tK0F+lX/i728vzXzfLLfq/1Guvi+oQNAGVBZqhgykusc6WGEVAwxeQ4BFVoPCwGtEi&#10;i8koqBEhaoFBGVFQEzFpwTXHYe0AkswjJr37HNFusfIUR7BsRawq1dgS0nouNp0BOjCrVwHf+OZh&#10;mYujgdanz4LGCC7NeCC6RDP3m2XmxxJ4GM0anBx/vdjtn4mEC0suXEVdNIBPPQBDaUzASir8naaZ&#10;QGAVCFUqgJQSJDXLQyes3Xf+HV9v3Ldce9hzFEa9hCOBpaTKEcDGf30OSAA/GNTTZvPCfpn/ZRH6&#10;z0X0e1K4j6ZUf3u0U38jKL/mIPt63Zhz2os+VUG/VNwLxQgw+PgM8tvm4O/vPfaFLgXSmSaKX+7Q&#10;+D0bV2StsTcUdfn1vFE2wIBhQiVv/ojbvFjoRlS1l1X/ieH3h7nzR7rWofpIPp2HHO9EdCDkTgCM&#10;KgwAC4VB9d4QtPoaYYyAOFQehQVKeC3RiM6P/AtC9r6eme31Pj57WH4Xj4XOjVvQfvaFKMZd1wRS&#10;mMYv2vrIsycueNFcfeKE+xdkX1y44EnAls2Is99CeuYFAOwuM7bii6nBINiiXaIgSmKfqMwRuz3W&#10;hW4a5r5mff9/IhbvnnmYr3IWnQiPuU/8NQBgbNO5mLv187TsCc84wbF5nWs2dpvE/dk990x/tTE+&#10;Ebv3ffWwjPd5ExMolKWoj+yrtWoZ15vIa9kDfUMftN2w5faHHx+zqc48iuIsmw9OjoMOuXwBKzmn&#10;9byA5X4a6WAams9BJEfkiJwiyBKsBhgVpBCkZQ8T1mOyFpByF5zPgfMZJDyrZPbvCJh5wzzu+1Nm&#10;7FIr30hT/WcGj7ZHx1NtZx8qQu+PZd/cNmk4/PudP/lUrwAw/o9Pqf7unUxqwpeUbf/bYWQwKqml&#10;WFeSVFep8rzVwRZT6kamRmq03U+Dyzkaw8q2klYSSNWjRIuPqUIBijDKEGIIBARWLRxTQdvbO6eu&#10;j1Bf/O3c0Z2EJRw2LHnoRwCdz21H66fXpezxooW8eLunuMK5+pUpu7+z46NfL+Y687bMEew4dv+3&#10;LT/cRS7fhLS7gOKBnW7qvRtPz9m/Oib+pb6Wt8nKQRWxDEIcRtIPLrSpfOoDn3RRbGWR/W0R+kha&#10;nA4K9x04C2D1EZ2IxbWGFsP8FKv6W2IIiCQw4JvUKFo3u2A+cJ/92r5RWf3DzcGPAN80wF3betmJ&#10;T/xgKWiIut90it9HmBnstHuvmUAt7B8eW9z8ebR//QVgjfdGv+/PRdPPOuW1BqWAySB6IfGlMfG2&#10;mdnj78zooZiNdNCfrwFb/uLANRsTKzB20VvamfaeEyT2pZx/d/nQ7i+smBjxu/dvOGxjffWNN+Iv&#10;Np6KwTc/sau48MJ3mLQ11RfEbml2G5T9E857eKzTwcttb9+TxNeojTqMpBiVDCMsYB1gwDnK4OGD&#10;gU1qVRU/IkgJGVlMGUZLShB6SLIEK4xHHiKKkAO9guD7WZqGtSt+9kudLVvOv2xqz16e3rpVnv+8&#10;n7sbFM/wMfzz7Kc//WDtpJPwu1/5ymGbiyOJ8X98CsgAJue2Mr8mtMpXxazfNpZJOSKSopdoZvvZ&#10;bzSKxtXJvL/ExPrqqFpPuVGvi3vGIMtf2hnbP04sFTXsox5Nhehi34rAQMAUEOqDhObTJ9Fstpq6&#10;5m5cvgm4eOvRmoYlHEYseeiHEwo0m+OY/cPtNPrsZU/oF70/yGPvNFb3/jRN/nRn+xvftGUyqDem&#10;sOMVX0T/X7f9UJfZ8J4zYUTQaabJssHyFxQYvM1nxXN9q2hoKsTkYDVWWuVsiBelMRYj7DQ0wGoO&#10;hMpVH7HXj25dW/TEFQe42lUPhNwZgNNKwc0QqaGqAA4KxCp6TwZEThNyUkcSm5INRm5xZf3tND27&#10;xZmG35/sBI4wd0jvc59DNr4SOy57h28+/WfvsKQdkvIZiL2pCdO8TjqDzsTJz8DczVsAAMVNVyN7&#10;/LnIHzw9zz/xqm1h5JpveWy4zXcbt/p+67by+F23S6+xN6GoebkM4ROvAbZtOXC9Ta95N+qjo2hk&#10;yfHM+ny1+GCYya+iLCnMoIO56//usI73vJl9cCecoIjai7XatFe7j6LPA+J4PbWX2IXB7/DC3AoO&#10;PWR+DmMYYCoFmsYCKkQUYNnAOofMpaAg0OCRNBxatRRWSiQokHKOdkMxWhc0XQecPwRb7gMGszUm&#10;OXX+wQ2d47udO4Ox+fJVK2V/r7M9b/Zv/r1/vnr36tWrtb1tG7Z8z9H8+GP51RdWrIxFbNs6/UaZ&#10;9d9UNAcTcExEDjAeQAKwV1I/bvvuIV6mn9We3l3SzN3Tz7rtjpE7l20XwVPLRn8dTFBSUzFBHWAT&#10;USgpDAgghlHABiYhQ5KnLS6SHXPauyWjLIYrvkvKbgk/0Vgy6IcTm4HyaQPaeOJTWhrw26D8BRnz&#10;vzRt+409mtthkOps8gBmL/4hNME3b0LjeeOoP28S7CLqId1QK/yf9G3/rUUjnGatceQSiilX7FK2&#10;gNhKixpEZKIbslAVMBCQWhyoZBu61WIAIa5y3wIYrTx3AUEMQDCwYqsNAQdYErCaKsTOXmFCVcBD&#10;KWJkdTHldtmaa/iRG43Ur0mkeaWV2j9JTN4NX3yJyMa0q5j5te/ZkXdYMLj/LrTP/1nY0Bskcc+t&#10;nNY71Ou/ULr9Pubjrbnthe7ZpwM3VjV7+c1bELZ9FNiwBaCVgsa0wqaK9oKiSDUum0H4X28Etn7b&#10;7mTzZtTUwGmrmbn8lyitfWVsjf3XGNX7TsT911x22Me6BcC1s7O4ZvfDuObeu/GF++7EM9dvRD0z&#10;z8yAN43m+Zrevn00m+foFh1KNWL95BTG102ivbYNpwHEESOjDRJElHkBRI/maIKxlU3IYACNCnKK&#10;WqoYGc9Qz0TL7n4szOxFLEokakYbcD9n2u18atWyGxjwlIrcsXO6XD7ewGce2HlMGHNcDhhJkNQn&#10;GmzkVcLyu71WfxxJBFkGkYEmJcREMFfqLG6QnsH7uaaBthba7fkPz5I7YaWNys8KrXAy2KvCEojo&#10;QCcK8IjYEgFGGUQWBAOJqFOPxmqm+dnQmZsPT9iPY2Nyl3AwlkLuhxnrP3e6Op8uD1Q+WWDuqDea&#10;b58f2zc9+vAk7v3FO37g863563MQqUQhHjMdJMuW+TUw5tm92P35wtIz84yYrBMxkUJWqhECSFUQ&#10;mSoVlioETlzxQjPgKQAR4EjKwhUjGFlSMCIrog1QjhCJICUyBKgyjFg4qYw+wyprRDQCaKwy52Ig&#10;0WhURiLJdKto/KNl9xkH2mr6MhtSKQUAmwjJUtz7S1879L+AHxALWz6FZa99LUxzfWF4zQdD96YR&#10;8uXTaml65zad3zLiRvyjGwYJ2IbqddP3d42VnSa2tzr2TEmf4X2yo4j9a7HAYWx9A7e87x2HeETf&#10;P1JDsEFuqWfuz7Px5gumwtS5mOmOFb7gyRVtPeG8U/WEJ5zBZRHxlU9tAUZqOOHU0/D1r92M3kIH&#10;ER6unuPUs1cD3EXY3tGxVWNYf9wyEEfse6gPEz0axiFrt2l0fDKPbO/pJNBibq6Rzc/333HrrUdt&#10;/IcLdazDgr/DJPOt88taeGWR+YmQEIytNr8MIfIWjKhiCJ6BbqM7lfrk9Ul0G9q67M96m7L7Sk1z&#10;q+U8iUUYxtKqp3lROUFRxcMqjkcFkyiUSGHqQVHH4818fF7+4N3vrU2skgF2HeWZWcKhxpJBP5wg&#10;YOQfR2BSXdXzxUoGPrX1Zddtbf/VBB564w9mzFe//8mQUCL4Pmy/XnPWn7B8Ss4Rii8amHCOWNOS&#10;hIgdqSSelEgaeW2biXSfN3G0qIUzBaUzEEAJQoBShKoBhwQmMIRC1UimQEAAWCFQVQFIlZwwDFih&#10;FWkF2EOtgGFhooGSInJAgKoJTCY6JGWtX/PZrQ7JFb5v389ZnI0EsCHYQrH14h+/6uV73/UubNp8&#10;OcqFe8u8mb+nnWffEGOXrbfrJ6eL7iGJVZ61a2XiR+N9rjuywxnq9/MebvjrzYfi1D80rCjgBzv3&#10;7937wXVr1960ZsPaXztxnXkxYpxyqyb3rTrr5Icbq9dOPfC5r6/etW8GzdXLMXHKRm3t2kt79y6A&#10;lMCjUxg9bq3uv+t+mFhgdKyNU592lqr2UX5xlpo7G5iaWhbr42O7xSVf2Vd2L7Pqb7JXXzsX1q07&#10;quM/HGh94llQmcakrDsT3H2j2uJ4TkQTQ0TEB4rZkpCAiRApAighSYkwIs2Y68XFwK6dqI2/L4my&#10;rXCYjATwUFcewGO0oTEwpGZelPY1zkDaoe775hfHT37Sp/uth3YstbAde1gy6IcbJFATGiEvkki8&#10;b/WlJ+lDb7z7ezGlApcDjbAcWaihFkaBsgAn6USM3Sf3GtPPC8TnxVQ2gGNTjZJ3HuSEnKeQFu5+&#10;x9nVQfEBl/sdSbt5Nkq8u1efXU8oAG2g8r4jXOlCbdC+PYG7OVDBQUI7hrjKuLieUp0suWREIBKQ&#10;k6phACSkAiXDECZYWJjAIDCoMEg9ExmIK5O7XZl9iMV+2Db9rqBaFAOHe37xtiMy9T8Ktm6+GGsu&#10;uQT+jnSw9ar0ujWXzKc7e0wjrvYjn3tVp4X9O27ob7vsb+/e8JxX6sTas3HLZW86BHf9o+EtW/4N&#10;mzdtQt37cvvVV9/8uBe/+E8a9YnrTSM5Da3mrffv73e/vvUbl9y15abV+6Y78EWB5M67sO7xj8PD&#10;O/ejs2sB3Q7jgW1zmJ0FZmYjpm+5B431y+jEk1dpbWr5/OrH0TbDel3U8Lm+H9zQ+dSVD5sTNko8&#10;4QTY++472lNwyGFjRDBTE2Lzt5X18lyk0RhniEmHIkYCAqm3PURLCGRgoiKVatMbs15SOPv0IuBx&#10;Key8ZlhmI4OKhMr04KJWOahItVpeiBSgSMSsZAOo1UfR07OpU3tu/rxdl2XfWqM5dh6VeVnC4cHS&#10;/uww49QPPhUket7A9/5eiW44ac2Zr7znqut7D7zz3sec+9VvWqv1k5vouQF21baZ5fkZWbNMjivg&#10;zy+L/gvL1J/Vr8uIZAZWjXJUVY5kSEMzuG3WJx9BUvvYzqnWHe2ZfcG0ekjnRqfK2Pu/ncbsRb5R&#10;gkMdClbYHo10mtuysv3m3dj6SWyFYv2GZFLS8aSlx5coN1nGOerk/B7K5T4JLriS2XgyAkSpadU6&#10;E0Cs5KJFu0j9SGjdIqX9MDT77L1bR+5eccJ0qLVKmERx73N/0tqPNqP91Bx+xMBtjFjwGXDZ5u/v&#10;Ry+6HPWpOihhuJEUkRhsKuY0efCWYceBwG14PBCLKvcZI6Y3X3BYR/S9sBnAslNPRXNsEpPHnwDX&#10;aOHGTh/z6bKphYXw9ocfnPuVQTD1kDIotVi9fBVpt0SY76I0OXymaqZ7QKcDcrP5mY9bNXfKySdd&#10;wxr/ZX5h382f2f2ubc/gn47Jjj4Gc7OY27oVm4/qiA8Pln/gQoS0hEF8ST5S/FPRmI8zEmgAACAA&#10;SURBVLeJSSBWIS4iUICoaKIGYnrwJASk4Gg0iZUUKkOpYCCSgQuE6ICQRjAVAAcQlIgjiOJQh43B&#10;ChDFKnWmBoxEVQyMWu136uR2Na61Of9GvmLntnx6J3Dx0Z6pJRwqLBn0w4yN/3AuhLAu6uBvxPSf&#10;0rL4SErm/+Ve9kYTvbVWFobHZt3SGDUuqKkbwopg7VkhxKeXKE4tLa2JRprRlSRG1aiDEwsrdtYG&#10;vsUZ/oxk9Nk0W31Pp5wrBhZYaKRoTt2J7mm7efkHTv7Vfq3/f3rjRR3CKiRIROLY/OgVDvzmGb/3&#10;oX6nRBJaqLVbSA2gCcHbxmgtDjaKyEnKcqbYsEnZrxBIg1Gre4CiHTTU5qNpyMqG1D/uYvOPHrjp&#10;1nvam9aJnV6FmekM2LzlaP4ajgrqr/sU+rtyM3Xa1NQghDGTmLogTaxNWMUYk6aWNEYtuwMwFrgs&#10;dnKadvf87tOO9q1/B8478zx8+eYv02te88drbpkf/fNdZetlxjKcYTATERiGFAqP3KvaviJNB7os&#10;m/73c1r9Py+od9ufvetd+37r587VsXGPe7pfxzGmgvodWP6RC4ESjVjr/fFgrPc6l0KtZQq2gEeO&#10;YFU5Ou9Kzp0ksyqmD3UcEeveFSOBYwMcTHAKq4I0CIoUlWYiBY02EpGCaGjQSSpCZSVQRbIMAwej&#10;DkpGTUwRB5nKnvqMG9jXz4avfqROK2P/oqWK92MFSyH3w4wIhorZS5m/kojPKtLi15Pon1ozboc3&#10;tucj+7pGkaAMZ5IIbRDCuFcs9xxX+1TqOUcADGNABgIrHF1I9kLTG8kmn7Oq12zr4L4VzN7YBbSS&#10;Uex57r8BALoKNK6dFGnwl9i7uziUTxArMKSU9uvTEFy+c/nde9q9CeAX+yjRRzlkkhr95Jmw4ucC&#10;+IZA/oZZKT+5CqOTcSGMKqNpk2QyjWrIuOMi7OvJCFOUjz3wrVvvwR9AF7ZsBy4+CvrmPy6oJZg8&#10;O1teDPgtYkaeHDhrkE2cUELCwqQmgYQonA6cFvPNdvpHRe6vOtq3/Vj48s1fxpOe9Ez90n7aMdhw&#10;6va9oQ3lRI1hGmp2g6iS1pVoYKIoc4dKfuiBm/oPXmvvuBrnPfnJeM+/XHe0h3LEQETQpjZU3XoZ&#10;FsCpKoIIjKSxNrBbDbktiLiP8+Tu0mPGECwnNAnPp4DkXLHxXMeDMWKh0rKSClmUCkREHTJHkC5K&#10;LRwQaSHloZQCDbXTFZEirBXk7WIkRn3OpJ51ba7zS9b8GMKSQT/MUDVg53MH9ykNzU0l7G/O1fxZ&#10;dTFPZCUlo6oV7QopKYlRBBYSCCKBYqWIDBsNMq2VZJq3G8Hn4NwXI+lNrjY3051vFKOJxe55AV76&#10;bQsmAXoFMK133D8aj7+ehJ5AREgCoSHp9QXHLS1aERZO2/0d9z73opsf+XD5GrRMNuiXxY7U2h2+&#10;18feu+9kADjj+DNq+xvFs0pTPlVCcur6E9Z/bfDx8mFvPfBOxuz8XhyTMdXvgWS8gZx4vDR8nnGT&#10;T5A0gyYMSAJSgcCCJaqQkuRzGvP59c4kR/u2vyu+8Y1rsebZbwfYNKU2gmjqKK0BDIGJKyNCgMKA&#10;w4CYUvRi6N2WjeP+q157tG//iIOsgVFNIkxSGkXNeLAANjThyvQqS/yOXHq3zM4OBrjoRj/61U0a&#10;CJh/ylbGlvM/O1L2r2DlC808XlZafWq/VTjWoIVVAg3r6So94yF5BB34uCifKkOCKBIhkFdhQ6gF&#10;q137xFDUTiQkD+NyLIXdjxEsGfTDjG2v2IKT/+lcMLArSZp/IXlWisjPRy6WC+dJYSIFG4gcQJEB&#10;VnUGYspETbCeYXsALSC6b1Le+NfaaPPaBZ3eHsSDOSD6FM2RHna/7Lvnpvt796FZWxbTprunDBRz&#10;IxzFQJKkU7OZ3/VT99PI19dr49OT2PWC76KLcvFOdA7+vBkAII2sgVvvv3Ww4dQTd3jqP8eS+V21&#10;9rntPLtUS/eF++a/9fCKiQ2hfukE7n/1kdVcOdoQcbDMtjTs1CQq7CoCPraoipgMVABVUtiMGD1z&#10;mORYDhk6O26BW//ERKyD2BSaLBpxBmP4XmjY/0zwlAnkx3eTcjhRqEONeZAU+R54QddGTaWptX7j&#10;8ybWfju6zoMxAO74HvztU5h76pC9bdsGcRMP537v+AMZ5FLikX9J+u4NTMUrBo3OeKQAhoAQh4Xq&#10;XJEwDvPoiIuh9yqnXnnviqgBxDnIONWEVoL4zE7cel3GG2KObUdzqpZwiLBk0I8A7nrZdXj85c9E&#10;zPihkeNHft/f2/mYGnmGAJsyxDYAB1GudJJ0xgEPM9lp1WSHkXSnOJkp6409tz3/M3PrLzlDJy9Y&#10;hxt/9srv+/rt9hos3LeTa8ePrmAX2ERBTFLMl/75aS5zU1ds+rir1b4ZIvqrPn3WdzfqB2Nz9aW3&#10;uYeVa44TiulO46xKPW8aseeJxxlkcctJxz3+8pDbDxLoe+i9HntgISACIKNgQ1QZcgJVjHwRpuLQ&#10;B4HJQYyDyn/c/HBUcf75mP/H36bW2653whZqDYQNlAAmg6GWH8AMxGppidEEmP+c/FUeFjOB546D&#10;3TLZnXyOjzGx0X2JQX+Wiz6Y+RYWnvelx/jJbfAAPIDG58+Hqt+NlvujNE+/Sdr4Jef3Pb3MOq3o&#10;GFw1mj/iqA8lVRf5oXgokk5KADGJqhoChRqaLk+ePpqf/4EYp+fyIzkxSzhsWDLoRwi3XHwtzrrh&#10;BYgzRT+m9NXeXHJzMpk0a4MijcZxWkYqklJdEXKucQ97xX/zVdeFkz7/eG3MTqHzhR1Y9vIT8eA7&#10;b8WD7/zByDeMybDmwnNGu9v3nh2TSJIYZVZQMj8elF8pg8b5ZVG7rJHi/Z1yrv8DheA2A40PTYAi&#10;358Fs9972zQKL+lCRs482UiqXOj/Z+/N4+w6qnPRb62q2sPp06PUGizbyLORBzwzGSwDMZOZsQPv&#10;8hLCDRAgcBM/EpL3bkI73BfC8DP5cQPEQOIbLoQ8+RJMGAJhsLnYgI0NNrbl2diWbFlzq/v0OWfv&#10;XbXW+6P26W7JkgeQdA6JPv/06251u1W79t61qtb61vddrQb/4QI6VEFQAXEgxLa+KJ0bpfgY9cKr&#10;UWo3CO/dwXZQkB4DTK0lKcmAoqM9iBEPiNG4p/d3ygaqgmCMYpA3KQcQs8JYilYoU/lGs2oYL2iI&#10;lf+9od24o5kW2PmKf3nC37H1/Guw9NrnooTMzox1vzQ6nd+Q6vB7A+tbA7eNmp5KHNXF85rSsMhs&#10;iVRrp8Oo6miVVa1wMOHpuZijPS376SxuP6Bz8UR497uPhfcpACCEDJ/+9H+sbN7+wqGA/iSxdu0k&#10;nvY0g9NPb2JkZAY/+Ukb27a1nhJT96azvgoAWH3FWpgGutQOXZ9YWB9QWYX1gDqGthTTa6ax8qaV&#10;uPv8W36lXoThf34GTGrgN5XPlmF7RjVqoCYHqQPZigKKvGrhVJ4e/jMU6fZZue9L6c8mQoEnL7/K&#10;sCBrvp+F7P9OS9sghc9C3iAy4mHubTfmNlD1H3FRj6cjUWXqpaNJa9JS/AlRhRBBmWCCiSvxoGLN&#10;WuD2lHAMM0XVAQgxQBq3KxRTv8oMaNyuiLIqH2Q/3KeCqamFz9esASYngbVrF7RUfxVcfCXSf34h&#10;iq5sf3j2kS8AAN5+k8/fe7a2zln9pH/NtnOvA248E2nXVkpyv3Qaf2vQuQAORxORMogoRvB4Oide&#10;OJkjZoBUEZUbCcQ+UasKsC5VwXJr+vPMTU2txtCwQZISVBn33V2kRTEqx58wW/3NJ46uy1GM97zn&#10;163VtX84FNCfAJ/4xBrcfPMufOYzD9PU1Bo3Otrm2dkRPf/8Lf7iiyHveFeu55/XwcVPgVTywO9c&#10;c8DG+xiwQVGE431K722PdMdNI0FiLLFjBJeDYCltiGqjtYI76SXLzDPv3PLB628des1ynfvyk/NN&#10;JjYg0CNK+DuIxIxrrf8uXMGpQ+X2U3V43brdv34qE3+wYRxE1RklQ1QgaAJoUhvMR5WwwAwVVctE&#10;Nksb0AEOfnkGnLSUpGJSZoANSBkUAGKCksZALphPv3uW+noHDFNTyJcuBcDobNsS6fnr1wPvf39I&#10;/vWbKp/8JPyWLbsH/F8CD7/2u8DlZwJAhZt2AheuROejPwHwk6f2i866CQWAxtfPhUHS7VbBqxKE&#10;YsqdCdFHgUq1WsbuGjQAqmBDCZVhBMQyEEHgCgBd3WYzbK/E/0rX+MvgiqnVmEkJO2dDNjSSnJ2l&#10;/Kozz8YJotNVWejdvtRvqJrrDcris5cdjt+95JAAzpPBoYD+OPjUp04FIeC000abn/708Kls/Rli&#10;7dJ81Hd3zB1998cvr25ZMb7hgeUr8qDa2S+b+v0NwwxhM+pdeThywLEBW4FawDKB4MCZktpSweUa&#10;beUvX/65U+8rbp7Zh+n6Y3HXGw98K9L45eugGcMLo8XeAEBu02D++WsIhUfnja8+4GN4yjAJDLOz&#10;nlJfS+5CDLh201AIlAwUJQwDzpkhEX7i39svjAAYv5uw4UwW6umI1/KltT2f1vriAoCh5Ilp4N6L&#10;qSkkQyPobNtml5x44nGN5Ycfr2wmAau46msbOlKuL7dseSRdtkyK/fHv7S8y6BWr4Ys2QlIex8Yu&#10;J6o5CwAARnRAzyDwEJQqShCrIDFEkoGVwCroGIET28lEv9u2c3eGww5+NUyGLEbmfOaW2dcTuu8O&#10;itOUvQ0SoIa8On0ZxH027eDzhZEdl112OC45FNSfEIcC+j6w7rLD0QptFKaxLEv8WzitXs+2e5Qj&#10;Sr16LQO2q+KW6dnD//aiizZ+8yc/G1Ngut/DfgwoAVLYnSEJW1XMMcyh5s4IqSqYSUEAW4XP5hq0&#10;C+fZCXsVn+7uwBQGot1seN06SEngORk1OZ+5ZGj45CoIyJiHy5nuDZov35D96/3oZkcB5w9O9CBO&#10;IEQpjMs9ZbGdC7tr/sb6eW/M5OSeH/VhpE8WKbBpnDT0dh0Lcx1JWQt/Q1Sz94mjGcCgYN06pLtm&#10;UTy8gZces+bFpW28u2yMnEQmbTABRMVOV07fkJxyyke1KH868fXvYtPLX9jvUQNTgGt3MIsdY0sm&#10;xi+qkjCiVPux9EBQqIHAAwjk1KMIAV1YwIhmoURQQ74cFldktwn4Kzteev1sfs+qg3opn/vcqfC7&#10;ughD+QvTrPWn1rWOB4gDBGwDjBFnXDjJV/n7Crii6CSfM8Z3Duogf00xwMeB/qJKHZplN7c891bj&#10;5v40TXad7mhujHw7tz40UlMckTdmL4Rrf/BTf3/U8Q/+Qn/V7NwBQWItqrSzLSF+0IZ4Kuz9p1CI&#10;CokKFEKad1mS8iRic+qO++5hPK3fowcmv/JNmCSDJHqCTJi/FJN+puuGPyLZxEdKyq7Q1FyRa/ul&#10;3ewoO+TvweTVt/V7yAtgB4ZJlTIrSGPxvPasRu0RD/Q+JZDCtj72esLatf0b8+OhuxTAGgRIZPFB&#10;59PpvS970FrMBCK7xZx+o4EMxeiwWX7CKRf6NLmsGp58UZWtXIlkYpTTdKwaGj8qNMYvNo30w0Oj&#10;y57W6nSBv/tKv4cN99AIqq2b7ahxF1cy+wZv2oSoXVN3StRlf25Bkw5Sv2RmtL3kJ0tnlt6b7xrq&#10;plVKJA1KWkPl6HR2tRP82ebutmvTG47WznEPH9RrYRHY0WwZofg9x60TE3iTaEKGmZgMWXZIDcHZ&#10;9gqyc29I02JVCMVArq+DhkMn9L3g8svPhNcZ+BF3SmJnX58mrWEKDQ0MUuuhgcColKkiofRoFf+C&#10;22/ddc/oaFOAVr+HvxscCuQY65aya4uKIlAgEM2n6jhu6yFkwBSUs7JJc+5wnAfG1kkBtvZt7OPr&#10;vo3gA5xNjsWQ/asia7zU50sSIFcnFkmAC43ZF5Sd7Uc3W9/7cN5c/vnud78+MDeAyUKtIQRDrIhi&#10;MkrQaGkbSWUKAL1VmSympggbNiiuuabPo3888HzoVuh8NO8FFqD+K4CUWHtf9BWqwM03I2zZicld&#10;2SldY/6kO9E4zucNtezJQuENgzVVscupyM0LZGb7JbO75L/aW66bPfhV5kW4cCWqv99E4/948pqQ&#10;yFvK8dkEVpTZkLDUUT3mRwiZmm4K11l+XbGr+kOeQzacDZ+FrjsxCKUo5V7bKb7cdmHjUJph7kEA&#10;zzy4l8MIMF6OopROZyMkalUU8T1BqkoepIYcOhD2R6nBsTMzO+/H4grDIewVh07oewFziS6NOBh/&#10;srHFEaRQEUOeAipWBFtAuCISB6Oh4Zx/zpFHrlgyiCpfSe5hOxuVRQuFqvTeCYqOyaICgZAQwQZL&#10;DmJgNAPWRsZvH0Ek0GBGKy/vKZIlLwmNVQ5JpsYwaeIppCWqRqoyNPY0NtnbQqd18ux/ex/ht3+7&#10;r+PugdjACBkDZYsAo1HCV2uJVKA+VdVRkIgs1qwhPPuifg358ZFtA7Ae2C1C15/S7l/uhkEpop92&#10;GhWPPJgVVD6nzIaOC0lDNVGqkgrtlOHtMCpLVKUO3ozAw10wPM4n+49/mHDh2/o27OQIC1x+pjUs&#10;z+42imN9Khpp7Yh8jB40ihnBG6UiTGeNxrYtr7rr1kcuuOWKRx7c9uebd2z6k8033PSpudbMxkbl&#10;MfeqnwIXrz/o12PUw5pq0nAxIUwoCRSoArQAoU3gEqQMVlZDOuxYVgDgLDvoQ/21w6GAvhc4KKxt&#10;Zc7IcRamIarw3AHEQ6Wnr2iAABhTsrXlGvbJskb2q1trHhAcB6gE40UIyvXaq72zORQCkAcQkCiR&#10;5fqxmB3v35gBgABjwhmVzV8fktEUZMEiFKxB5YBOpqicUJWl8Fl+VGB6Aa6+OnWrVvd33DVUFUSa&#10;EdQoAcEsjns6r7UNEIgYyjDARQD6u5HaJ7JtwMqdtS8noAggCFgBltiqFjkBOn9yJ4D3GuT7hOHR&#10;I4Y4HTrDpzRqQAS1ADKQOArKEGUEFiqN1SodWqlkTsPlN9r8aav7Nubs3HFMDO3KJcfZlHRH2BJg&#10;DIQFQQMpSZ3gIRAJXABMJcKhFR+yf8oUx7S62NHtYHLET//iATz8uqemZbFfQRVUqqWgKouurwEK&#10;D6UKSh2IViQUACgSQ4mzYWTlygGq2wwwDgX0vaKDYTWOhSZI2AgRlDwoCNmgoMAUV6kQk4+iWRDN&#10;EQZzOv3Gw4lYjdYCE/OHQpL4BwDUk5AHCGQgFnfPEmwfE42q8MvHIcAxXeLRYBWBKhK2UVtUmKAO&#10;pBaqoNLxSDDhnLFpZPa5A0BiAiAaUEKaCthASt7UZhoa+7pUF3UKE4OJCeuvIZRlv4e+D0RfQKob&#10;03TezzuKmNQ8gAjVuLgo8yCZOqaaJMLpUjHWlkxQNQCYhAjQQACDQrw5pbFJCVpy+Hhp83Of278x&#10;J0A2OppoYleJrayCSIhrB/SAGNAVRAYsDONTQFNhb3TJzccq3tAFnr8N+L1twLtm+kp0VQWWLm9D&#10;ODQIIKMEA4GBjzK1YEADhAsoCViJ1LPdtAk00r9h/9pgMCNQv+Er7AzT7NVbkNZCTBwVsOo0dZAe&#10;tUkRQnDk1QwUm7dGq3KwnY1qrC0NM/ap2qWKuE1RVkKCMwG4vlYOMXPu2cypGWPLVpkBEwVYANT6&#10;4ZGRRYaV2ICcG684T6OvVf8hKlBfZjG2MUhA8z3Z83Tw+EEBQMBYeTeh3NmH0T4JdLvApk3KbANr&#10;3baGBYcvIGYcWBDfFSIIiAfogI65UHFQdQtVg4WPsQ1voWmeicDMRvLtlOX9E0dVZlQdtiImF5tC&#10;bFTni0sSLSjFxVGDPUBBwy5v1E6PDdJ+CgDwgpdsIRE1QL0cxeekfpxqjQbluoQgBA1mDYDkkD7t&#10;E+JQQN8LfCjhColSyD22LgD0FJe0x1BWqAaA1IoRO4gBvW097l02Kql13vSUvOr+Ilr0ptcikVBm&#10;FrADALjQjyFHbNgQR8SUgNn2UtQCIaVewQBx1SWGMMEbm8oYJ8EOBtdTQ4AqnMTCeR1D6vzInvFk&#10;/jk7E8jdwR/sk8FNNwGAgDjE3HrvG/Hu1NWD6MetDAFDEKy/9/q+DfkxSCwrwS3SuqFYIlisrBah&#10;TLUgPwDTv6xJEKDAXFOFRpSN1iQ4op5gey/bI4gZOLVKgsrkmXgMHq8HAEgXbWV18bME1OtsL9lD&#10;Eg0nkQzmpQwUDgX0vWBeqTIKVC8weefFM3ovUAzoIsoIlVH0MQDuA9yIt3iehlU7L+3JU4rBXSAx&#10;A2lwf4cw18fr2bgRuPJKCoAV0rpoK1E6Fb3wR/XpkCBECCCgC8AMxmOtqoCIUe1ZsNC8acYeP1kv&#10;aL3v9Jm7sC9s3QpMTSkb9vPn88X0uMgZqDnwhACGKLvqU/+JcFH/iX7ZtbeqMhPILK4MxPu0aDM+&#10;n3EQQR9E1B4D5QDj0uO87a6MnAWZ1w5e6CqomwmUoTAISkKVUxqwMuDttWS8SO/x0drfYE8sNEco&#10;gR6dAHUPBfQnxGDd7QGB9MrKItiNxdvrH+59XT+MCiFhpUGU7RwxAWuyDgFRkvPxsm+qMfU1v4b1&#10;O6ADAPfUWBZeep1vvEXUQe+l6kSFyIYQBuM+qHgo1ALUK9yg3k71Pl2E+qg1yLjmGuS/8/fKZEPU&#10;B99jvNTrsQcAA1VG8D7BunWMw9cc9OHuBiLwll3IKiYV2ue6p/NH9N7Nic+Sch+Wyikg++/LEdod&#10;ANXzJC2XsQ0EFgo97sseb7QSwweQCrHOVER+AHYki7B+PXDppSCYMJ8VnEe9k9rtqVLEUhWAQwH9&#10;iXEooO8FahhVyQoiD1IFBKq1mIZSTQYCFqVPmYIaHcAFecTsHpR7qdHeYhxP7gqO5ykQQG5QitAA&#10;RHXerYsV4Eh+nRcy6e2xSBQMLdva8aSD8ViregTfHQkIRgFYMVCKp1gCRU5iLdKiCBANcXUb0BI6&#10;ALijzwFzKJWlTq/H26M1w50QwKrg3jsiyIA1Jj3jxf0dOACjQDd4VlW7oC8f60+q0ShHVUESAASQ&#10;EjEnJiQJSR/KOOnoUnS3b2Zrhs5VH15VpYFi4RwaBfQFBKm3iISevoSH1crznMlm94907X7E+rpL&#10;Liip13pdRe864vPEizSLhBc1n8/2Zci/VhiMlW/QoAQzxhJEK9WgCo8eAQ51ahroEVIYPRovDeAJ&#10;vQdRkMxnduMCRnXSmknA8GAKcFByJkp7DgSrVNhzgAICkl5JU+I+SwESAnkFC2C8hmbIdeH00l/I&#10;/dcDVE2AvSEmuOCgRkAkIOWa2Sc1M8hD0RXcBKAzoCl3AGQANjSrXAEAsSCyk2synEbLWBACiAKI&#10;MDK5FYmTiX4PHQpF6iyTip1P+vRe6fr7UIUJHqQBBgbGJlb6EdAvPxqa5hh52tOP0Y5/XzUsJ0oa&#10;tYeUQMQ+PkeIBebYstYz/DEqJc9uTiZCwYPFJBupZeNVlHyvU4IFoLoFEnHjVWsqIgDwJIJ7gGxQ&#10;mz8GCIcC+l7gQXWHjtZel7t/f+HLxZU4v+jrwYM+Jpe1B3o1uVijpjUYkIDeg8YSyG5pXp2nY0Ub&#10;UoBaSckDYUF64dvQ+fR/psS4MVvvoAIjdtvt8UARtHfSLXDYmQE3DWJAj9HP/2IIMLydVRf1Swh6&#10;suKeGJ7j0syisMaMlWPDLpH+q4IwCTR4Vig/mWxaTKTUpLiDmXKfAmzRQWncqDK9RUfl/GK0AFyA&#10;GoVYgSzqHVj8NPW4PWAb0NmoxYDZFk9OTmLN7SDVYGtmbo19vrNKBF2xBHoooD8xDgX0vUCKGM+9&#10;75Ha96hT9T4ueleYd6P9DhxoPjldk1B6VIC6XkggMCsoNlgBGIyALhqod4pSot3GDvSIiTEggsTA&#10;MHnqPzkxHV4FXH6jBdIJggGYNSbeKe4TVXuNEnXGRCCQNqagaA1iQAcAkG5zUNVHxJdtSDySs9RE&#10;LWUoMzwBokZZGWmSLnXSyAL3vwCqKlCuau3d+bQa5jsMelmf3v/w+FvgA4ZkbCn8jk084vJnVWl1&#10;UWuynaurKBHAROGLvca/uFYpQKpGSdBKFMVgJd2zfByT71xLAeRA829A/CAUS5qRiDw/91zfhzLt&#10;x4h/vXAooO8FRIysqCVj9vFK95juhNg5JaI0iLbPu4EWxt17ZXrXN99RrLog1T0IET30Sh29BXgf&#10;kxw1VBlVyQj931i5Uy7A8nu2J4HSUZWYrhWmWCOsyZa9oB6ZGAoVamV/8Ijimj4O/AmgMxZWix3q&#10;fZfmpXFCXW5SQAMAj9hbyIBJJrvdaozK/t8TQAFfi8jMY7EQwB4/rYD0gRhj0xzDR504rgavC0NY&#10;xUaQK8P1kmhY6MTpDY+p3n+oIrZ0x9VoxA/YEn/4CO6+e3ahOt5rltDetqoX3xeFdIKsR0/W6BAe&#10;DwN2twcDRB55xkoM6clcxm8sYrkDtUVkfCwD7ZY/GlA81po6trvENhjimFlkAtBnUvIC6EkuqPFG&#10;oGBi6f8J3VaM7pKVCWw+ouqUwHGOpdfWtWibopEbLqIdPraNQX6OuFmA1RRGUVK9IeE65c6qYJW6&#10;YQ0EWJRqRmxZrihbDEz1N6hHfR+ihddg7+NZiCPzma2F1peDgHR4HInJjtYhnBtGJGFriZjgrcDb&#10;CiAPXtz1scdHKIgN0xoAjXSwjrVzc3MYH+9QULULKSo83iOvVJOWyv5XbQYehwL6XmAoYNbMiIlu&#10;GuDakywKZggYHBdlotgXLcqWjBsUD4rFkN5WnkS5V2nWhSpu3R0dv1BBYIUHgPWDsiNmS2Dq9a/E&#10;OV9Uh647D+KjrEmWVElPC6Sf8C5FIDlMlEaFCKpcZ3QEyopEAAsDGIVVD6sKUilV+78ZeRwoJlso&#10;faet6tsEhtHYHSFs6j77mm1dH9DFV0nods5s71phkfbPuQ8AwAy1htWIiQY5Jg5ycWotth7A+agu&#10;LEaFy1LZHzxSnL+rDbJ8hs/1SDgldQTvCN4IBSPoPd4Lb0HveKtQE4miTGzbLWQN1AAAIABJREFU&#10;k8u4MXAiRV3MzbWZKCRAFZOGWivDAehF9t5aSsLKoGrlSmh2yBH9CXEooO8Fnj2GOqxkKSgJgFr/&#10;XM0CQxn1GYtVjWVDLHkVwsB59vrCo0xLiszwaMTSOxv2TDTqrwCRSNwyROsBzAxCRCdYEMd5J4Uw&#10;79aHDsSkL4ghlTopXcroP8s9QBG8nKjSGVdLBGVSMlASCAmSoHBqlUjh4EG+CqJlW33V76HvA3HC&#10;w9O2o0w7m5l0OyhufolIA9n6p0xUS2aCsKoRT1DzbIysH2HtM+O6FhwygZVhoWQwX4dCLxckEFAM&#10;6MaoSAimXKJ8kEhx2RuPwOwH7qUC/uyQVA3L0YE21Mpwkf0d34Fel0osMdfERFYYBcT71KcFFW6w&#10;DKOqKqAsS4ZIBgp12W9hUyW18lJUwVOYqHZV4aaBtSwaKBwK6HuBBEa3SQrlQGp0YQdfHzt2S8oB&#10;Chh2Nt+yY5abzX6MeN8IRYDf6ClIMLKX7HUv5R67pxhQaAix/24Q4jlA8tic4qLv1hlUJYIaSpSL&#10;TPb2gwcTUz9EUCBYOiFwMhQ7bEOdTTBQMEoWCCm4qhUAtGhrt9hB1aAG9IgqI3Q6mE5stgOkFIig&#10;StExiyoAUbMztrMZBJciMB2ZdHUFkp3A5Tf2bexKAKxh5pS1l3l/TA0q2ttWFgAFhfiCl5RazB6c&#10;Z8quamD8X557BFJzFjmATK8GFjHPVVg8ZFWICETjph0UiFjTanaYvRmsjM9dd5UAMifgJoDaJa7+&#10;Js2X1NG7xqieDDn+MGh3sDrwBhKHAvpeULFBu82qgbyohc4zN4DFj1ycPgIgVkjHV66EsXawCj3a&#10;qUuAtaNUz9xEeqSsmnwSlwmDIAQdJFF6VYmmcAtk2EXMvnpFAIRAlZUxMbpKW6PAWgXWLGIwH5zB&#10;Au9XEI5AWXUmnGme5zlhIdJ4ugrxNCIGlRF49qBAGk9XxUbXDb8IMtgBPYRJYOVwocTroVWlrBRb&#10;CT1AHgJBr9uLhMhrpiWnqwP8M2W4cjRdAVNXH/iBTk0BV1wBfPGLSL71LTT+7XugBBBIGoxkall1&#10;jxpZLOkqBITKEKBeqCxbG2+cls7OTQd8yJPr1iJ51iRMl84NVo4xHFceraMegcBEMLSXhZvqzS08&#10;wJ4kcc1qdJcBBivl/tGPPkrOccJsasrtXspj9WJLYBCskFr/fQDdwUo2DCQGw8ViwJCmKVSDENmC&#10;VAQoEBes2NDVa02nOqCz8SZIGAcOc3neqqKg+GBAOANLFzDEyvXioBTpu2be4qRmlDJUoUH2Zcl2&#10;EDEzA4yMAEpCUouv1MQ93e3ITlDVuMsi02BKVogBsBaMqfoH/+D7iuOvBDQHJtvAxRfvx4EqsOZ2&#10;4IgCGLkBuPQcUj0cyQcevaAMOF3JQUFEzCAR9GhWwQhYKzAzCCGwhhtmm/7+pBzwPbYdBjadECi7&#10;41ZL2YyHnSAKFBMpjJiyNmBVit33DoHzUXb2VW5zdXMl3VsTt9wnH/oFghJ8+AWqahrALfil61Xr&#10;1qEBwBgHxwaeDKrZGXTuu4tx3nlcdjqmiZCWzbGUivbz4MwyWF7k7rUYMZCoKjmRkBi7vdhxQ9Xp&#10;rPoVJu3JofvDLcies6zpubgQHIYYVj0RCQQMUtRZhd7A5/OEVHMXFGBWSCKkmR1uyJidm94c7VKn&#10;DvjwnzSqqp1bxvBjKbo99GppBCKrwjHNUAxC182A41BA3wt27Oji+OOXhGKunIM6gVL0HEZckBeK&#10;biaeEIMaVR0DOg4YLFapUAJJx4mrwqqL5c1FbNiF9UxJAxhBFPMeM2UfFWCLAli/XvWM80qoCtUy&#10;WEqsuwkDEEDMIJAmJk/dcDY5u2smx5ofAd+YFrRaip07FZuOV6zZqplpBlzxHUgXKDcbYOr8X258&#10;F62DnRwBbbsZ1brTCCddyThpknDSNXB/OXmyySff5ZOxpTpvI7pwqiIFlIJGNTVLpe/ucJX/t4ZN&#10;Ou1kwNUzWoehkW4Qr3S7Cm2C1QklD6VcSR0RhUiIM1KbARFBhq0hvFjT6WMSGvsplXwLYB/Isure&#10;ndOr7wb+oXTDLxP91Nvhl6wALn7ypMaxL18NHwq0ZMZMhirXtHGCen8qDzWPHz7tnOXY5Y1xI0Oa&#10;03JU7eGQZquqfHgJedT67HvuXVWplq5l8R1y6abmCSdL667b9uMkPhbuotWY/ev1lJ4zeb7P/AU+&#10;CWA3RMEUEKmiRr7USmrckyIKeyoUASwIHFAyhrnt3c6f3sz56qNE1g2jAOKK7z1w8foDej37wisu&#10;bCoRZWzRrAM6zYtF9TKg1MsZWgJMYOZyzRpoz97hEPaNQwF9L6gqwZVXrg8XvnT1dtJQcUx8RYUD&#10;reuh84GdQAxjmJaCXQborr4O/rY1GJszcOKQFg4eDPhuE0HHxEEjZ6m3jEV2+PxOX1RFuKJAM9iZ&#10;K4a29e0ysHUr8qNOFi2qnWKtN54TpARGrR2+ZysxE4VGmqsvfjNbko2xaqCwbBaNicqnk3OyXAqS&#10;sVZC5kEZ9Q+0Hkx2jDxNffOrV+ORVzy1oN78+D3wj25D954NJjtp9Ij8Az89Efz0pYFTa10jqzS8&#10;0NvR0z01wBAoxROf9khM9SmLKEDJq3VuhjS926gAl5y1X6dxv2OKoB+5A5lLtoZKHyiCPr1yaogq&#10;kOaqCPNbxpjSjqdHNaMpssZJouEkA3kDELrtbue+iaHyaz688UdVp/PzzhErHnU77g/V5TcCb3/i&#10;eVj6la8g+A6syceW0bLzPfkXdwXPq9LsqMDWEVtD7GA4g1iCUgCRAyqzoLXQq6VpTY8jgSLAeYH1&#10;/KgjepjGRn/57MGTwdVrgWt3YuiitctLpjf5XMYotarOEAiwPg+pz++1pj3StrMrJBNSZUhdGZt3&#10;8CMFVImSAMXckT5Up46edcqNSTtUW7tQjDtFp+MnbFLqXxyPnX9+N43+l9WanTmCzb/18wNyaesu&#10;Aopjl2D9VsIHP7uNvvq1Fl77iqFUde/SgVEfw9TX5BEgnoD2+vXQ2lH5EB4HhwL6XrB+/VY88+xl&#10;QUR2gIquJY0lXCaFGoriGfWCHLO91hg6BspLVNzmyy8/E29/+00HfqBTQLJ8FdLGMLIly2AMo7Ol&#10;i+llM8nqraahJsmLEJZrMvTCkjrP8TmgNiCoARSw4LotV+s1zUPVtlXcQxi/UbCsj4plU1Ow6/4N&#10;4sO9SKRrxCUVERi+Tu0uIJ6CY6AntqdyRmuMFyWjnqwTUyaVGJXAoShDZ2fakWvHTg7faqTm2q7K&#10;tolvXI0dL3syQV2RvGgL/B1d2KcvnRwZHrrAUPJ6gTlF2A2TSbni3HlOGhU5w8QgiqYlKvUzA42V&#10;DTWAeAiROMFd3tLGMDtYql77gr91GDtP2b49LzvXiRs/TzRtOvXEGiBEqhqLUkJE4Nr7NghQshIZ&#10;qFNXQiypeUal7acH5A9b5etG7/vZ/9w1Id9v7PQVT12H1tRz9zmGw/7xahRVB8ZVh4WuvLlKhn6n&#10;zPIjiyS14IQMG6hhEBt44lq23dRxW1CbnADzbZwaFRKjJbJqEOLC31Om5daw/cC65aSzjOLccZs8&#10;LC8oRvy5vqHUQEKVeHWF1aFO9h3AfDiDvKQaar+zMFUDTBRYa68frg1/BGCFz9rQoZ3HOM0+0OD0&#10;FrHSWTZGAZUGmze2ain3yqnDjyz7X2dtpXa5mZJ0buUXn4UiKHa86Vf3rv/8x49FSBzAQGd6DvlP&#10;HjLHvuSExhXPXTaknVaj5M75lqsjoPFsTj0FSCByYDUBBQs2u1C5MI0qbJ6agq5d+ysP7d89DgX0&#10;veDKK4EX/0YKDbKlojCdkF+5kGjf3TeZiCi2RYdjKcjzO2HZPWm2rfrcF1YiKEGDwFAXhkskSftX&#10;L9+uW4Omy2CcAbpd7LrtVk5PPWc8NW6VJznRlfaIJQ+NTU4bWkmpLFXjV1Zcre7mc6PqCmKJFpc9&#10;dbKYvIMKBKUSbEEt8fIwLoLg9v7afvmZ5cjHd9yliTxUkD9ZkClrRaAFGdEepyEqnBCULCkZK1bB&#10;Ig4K+DyNrT4Q+FCsMqZ1HBXtl013u1/JcvvhwtLG9DvXoDAKnL+PwD71Y7g7H0T5T0+j5m/cdqIW&#10;yfu66dILjeajQmAhAtgCbCFka7GuyPjWmITGvBaWElgVAqsW3DaqV8/et2Hajf96FAmrTRb43Klt&#10;/NVtPwja3WRk9HgShdhe3qdngaAxVlLsP6KF7mIQWYISOspJcOlRlvPDkzn/jIlN058rIZ93zmxZ&#10;+qFrse195+7+j09NIVl6GGa6OzCCiaWzFD7oh9zrQuKykGcsLlensSc+8LwJ0TzNaqFkvnddRxYG&#10;giFJZqBF52czP75+Oj388AMyjwAwvu5FKLxg5BF3lLrqd0Miy4kNbABQMdnC3eCCv2TTddfdtfyZ&#10;pw+THflPhqShiQCOau5L3eVBIPZQox4Ymk2rpHO293xGkKAkCls59cGF4LlgSVqkdtoljRvygtft&#10;KsKPXRJmxq86Gp47mB3eBDyFxNXU1Bo0x0skRlGmAUkHI2WzcaydbJ44+6JjVgnaRxPTkSGVIWPD&#10;MWzKFQi2J861272IT5GHEFQDbyq62PyHfziqH/tYf5Ofvw44FND3gaoC2JqHlOh+UTzdqlEh9M6B&#10;cYEQITZRa9FytUwS/GluHzqPyG0A8yyr31RW7l6CuzPPpnfMzo2Xf/uZFKEMeNe7nrrIxrKvnYtO&#10;KDFbtJKVydjKajx9zsTz177Q++7J05hZpQmWqQtOXAUxsadTaA7CbcAJiA1ETdzN145krApD8ZMQ&#10;GkptvldDuH/kB8fqzPPu3a9z+pRRjmDHrac+kj/jX/+VGp01VjOSunOeai2yqO0ew0cUNYnUYDEK&#10;4dgwxlzVtCIDo6lWKSUiyRGmXfxe4TvnWOj/M2fC922l3l999WOD+tQPYdmhOvHRkbEPF69mGn13&#10;YZqnKaemy04NPFFPEKYWWtFa7EYiC7GmMAkAKEMQJFKbrJ99wGjxvaHJFcXc1kcP5uz+8vj2cpg3&#10;3a+dZPZnjY5bB23/safcBfJkamGZmEWZJy/Sonbv2vJIATIgAqWo4F2alM2Vp3Ibl2ZcrIFp/Xln&#10;tnwE7/4G8N9fNv9P27GVKLc9wumJq46dsfx+TY/4zWpEODgLmASqTIE4yhCR7qYzqPPbiTq4z9du&#10;640W6p5oAKkUW5OUrs1PPFE6d955QKZx7MtrIZUg9TxaJtX7JSvPY1eRGkZXjc9n0usTsn++6cfX&#10;3gUAXXa38oy7LZCukpTFBEu1VR8pR4UJq4xUCdAuvBUKDsYJQ5RQUhck7NRzTsGMkfDhpSQnF0X+&#10;2qRlf2BK+se8Pf7dR1beP519f5mXVwvKq5647PbqVy/BzulZAMPJymPmlqDLL/TD/nWp23Gmio4n&#10;qc9gC6OkMMxQFIDIfFfBYnltIlKFh5hKA1mR4O5IknLHSScNTuPNIONQQN8HfnJTGyefnE8PDdn1&#10;wfNLEqMmpt337AGN4Z0VBC6PUA6/CTgFnAjKtrHlJhHz05m5ye8opzeGsri/zKrWh/5nE520hakn&#10;cWIf//aZ4MogqEdukqPt0NLfaLnylcG2nhmSMCEqUBOgxsPYAGNEjfQ8kgsiEwDUxsIxzUjRBz1q&#10;ZUUhCoJtD1UpNW/zW7pbZFMFPH9/z+pTQ2fLaiQn3iiZcV8lX16sVBxZmbiXqvl8i3b2NZ9hfrdP&#10;URkMGt3INYAAFRBRsGpglNIhU5m5c6Sz4y+Gd4U/mR01P0rngt8t8T11IwwEXoqJ4XTyj73H/0ku&#10;XWE9gTloO+nlO0xtmRFVrxSoPcF7J3OJcQ4KiAdAcNXMnEH7a9zadR/u+gHwxT868JO6X0AIZ/wQ&#10;STfvSNX5+wa3zm5T90XQBisczV8nZL4fZJGmGQCNXjoISLVSJQNDisBWy3xsiMqZV9LczPVzu7qf&#10;c5kr5hv51q0DzQTk44etLF3yf2nWfI2zw2xMW8U6AhisHJPPhLqlURbIn3UmZ4EUOs8kUUbP+EfV&#10;+nap3eJLW6vi5sZI88DUzz93AcrKI3EyFtr4/bJZvRKNLsixsjhKfbpegQ8+OrPpumTFKgkI2LWr&#10;9fBSi6saNnleKw8ZcV02IKnVExVdE6hiUVYFCYOCJZIEhgDlABBBOL71CkaggCpvjYXUXEhz9mxu&#10;5T+c3HDa/9c9qvu92ak7d+QvX66dr2/e52W87JVjuOqq7fQP/7DksFKrC0jDyzmde5YlXWGEGEoI&#10;XEGkrOt6VGdqMqiG3awZYlcE10L1QtC8K8HdtHRia6vTGax24EHFgPfI9A8PP1zhkks2dkNpbpRg&#10;5iC8h6r4fLsXAQpRgqqtl4aCWLyx8M2EcXzC1eusa/+/1rY+yYn8idHsnE7aSpozCS677PHHMXb1&#10;aSAoxIVR9nRRZeRjRXPuA53h1ot93h2npFTKS7VZ0CRVWAuAQWo9sSvIWIblFJYdmIXAFfWiOVFk&#10;9JII1ANpO2k55RumH7x5xg9CPXeKoCdm2Dlsb6ZSr0EohYKoqkJFIHvoaysphGJJQSkqSgoTOKQw&#10;kgFiSWChxoGo5kzxkIodOiuQvGd0a3nEHvs12Du/hwBuNDi52Jv0P1fJyMrCpNRNUvKGavqBQSBD&#10;Coue8hj1TuW9P+hp8ilYRG0IsFLc7BC+sGPqWbOy6a6DNav7B5c8B1wCHOwDwu0PazlzO3lPokG1&#10;5/oT6eJRj3CeudXb4kQ53CAJBSQQWIAtCeVa2pHxYEZ+uzE2tEZHBVi3DgDQqByqEZOYtHmhJiOv&#10;rPI07Q63EZyleNqv91N1OxpJ3FgtkECxENjjhrf3qESt9iBKvkOmO317TnRFapPZdnUAhFmuXgs7&#10;VKHdtUMi9H/ocPEOM9RpsiNAE0pn03vSwv3Vzky/54ZGy3JiFGFiAvnt7VIK/rqdTq93uxLSwEpq&#10;oULacx1UBbwwBSGCKLEGClyR5xAvlQWwHnAFwXWIjafECXikhXLFzPLOstnXFg3/ESvuj5Z86hmH&#10;5Sc3cfS6M/d6GZ9YN4nj1zj8zWePOtJr+cfWdP8ba/lK5mqlouJKVSsKCBwgSElhah2oHil0j3R7&#10;nWyLHwyIskeyxN3Snl4a8nxwWoEHGYcC+j7wrW/N4H3vXKm5S29mMhu9GgBQiAXUoifPEp/CqP6l&#10;7AEuAaoAKkBqe46e1hq/zPDcs5O0+GPrO59c1lryRp4pc2mO4bJ1e6/RLf3S08GtALEylgjeV7ji&#10;71qN2ZcXzZklJivIOQtnLWWWKDEgQ0pqALEgcaBgQcEyiWECK5GpQFyCqISFwIhBqCU6qZMRd8wt&#10;Yro3Dj1/lXR3DUb6txptAmvXziXOfYl8uQE+BlFigAypci9SLGjSq0HkLrKJqXllBBACM0CEQEpF&#10;SihTQB0oJEMWWfNFmrhXuIIw9sUofNJ42Tvh/+mPaThLT1N2bw2ECU8JgklRGoOuy6Gakkaxdhit&#10;4KRCql1k0gWp76XgY4lTFcYXYA2US7nJJPyJHe896Y7k1M9o55rP9nGWfzl0p06HlAHT93WvTWz6&#10;8cxXD1tfEUKlqAVmoFq3IfXESQUL7w3DwyHAkJKJbaA2odIOc2FHTxcyb/XH70rsxLHAjTdCg8fS&#10;ztBqkepNyskyJAK1AWIt1BKUiQgMVoINDCM0Lzw0L1aiEvUASBRawYhH4gGuoBSETLFrC8H/j+1a&#10;/pyJgVe9ar/O2eS6tWjOKPyE2qbrvLRyxR+UI7MrU1eCmGkopNsacH+5efbfrkzb27pVI40tZhev&#10;B25rY8cbb9so7D7m5vCwKRFP4XEXo6IM8ha2cqDgYIKFDQQjAhYPEg8KQtYr2aBkg8LCQ1yJyilR&#10;orAjFXRlcYQfKt/BLvzF2Jljo+VcG4d/dvc1aupqoMsex52BphP5L5DwZvLVCgs2KoxAHpVtUeVa&#10;EBaIUv2yCikVpNypRTE4vswc6yOGBKwAwYHFXG23d+9Cme5f6Yh/x+hjo/Hg4x2/eRjyHUmr1Sgm&#10;xHXPthQSJgMgAOwB8pH6I8kijhkT1MZ9KAmJ8RD4qAoBJsNKxvrDvNezuma0NOONnxcd9c971RJc&#10;85Xp+X979dfXRLtpLyvRte/ruLl3tJvTw5wLrAWRFYKpSG1FYE/KgZQFRCCGwijBioEBYBDAFGCg&#10;SAAkgCY+hdUchQ0IXaJ0ZnwDt9M/3XrBT2901ET1mlafZn0P/PVfY+Tm+zC0o9yoGuZU9EzlbIig&#10;pCaANcAoADa1zI8QKETWcgCMAIExf0qGavTfiEcBijpthsSajLudIVvQNV3WaX/x25E8PIOxt32s&#10;SWX67ioZe7m3I4Y4AROBRYljnI7s6FgyB2AgxqoYQAwApWjuY6JciQkiRqoH2Mz9RflQ8/NmrER5&#10;3XMBXNq3Kf5V4E/6XdjhIN3pjetHGsOPulCeSCojYnMjsGD1YKriU0kEUh+tduoArmTqOxNqrSYC&#10;OBARnCU9Np81t3Te9Mx7k1sfQrHtAZfko78f8uQ1VbOZaJKS0wRGmZSUhA2cZ6gqiESF6hvcOwMK&#10;gwODA8FRqYlXGGFAFFy0K+q2NsC3Pthx5n9YoFNCgC98Yf9M1BQw9NojAShS02gmbb1I0+rPusPF&#10;cSEHITHICm1lneRvHm09+snkztSXo/cCFz6wMNd3zCG7eCmQ4+5kJBs1Ys70WUjYdUECYjiwBhCX&#10;UFIKrAg98SUAykCg+D4EBjwTeRICosyDEUNsCJIEaMOnJHx62IKVhnb9oCTqNF+fY+7LcwCAl7xm&#10;BO3xXbaxadlvZaZ6T2I742oCKXxMfCgRqSESSxAQyKMnPhRzIyY6ZDApOG5KOGr9KIElhOTHXKTv&#10;V4eNph3w5W/P7Z/78O8chwL64+ANz1mOuSXbgnO6U014LrNfQVzEh1MNCK7Wg656GgkAsKCPrgoQ&#10;Uy3y1APFXKQME9EpRZd3dCm9g0PwV/9LVE9f8801CIFgLFaUni4tGtVvSyM0TQZyqSGyABkFsYJN&#10;IDIhcsFYwSTxHSEBkcAiVvStMiyxGk3gQgrAIFAJLgW2NbzTFUN/RxT+0c7kZevpGwcnvlx6KZZc&#10;+FvwrJUj9yCFbmK74RmBJSMl5AVAGhBs6HUdANEdL7YnYaFdjHrNxnXthMG1SZsBBwb5uaXez3W7&#10;1Lw+yZZ6Hn86ZNfsWfD5e7wdXi4mAzFTXQyP/fwEMAJAGlPvxkSKXuxOA9UnDhsA1aIg3/2ppeoj&#10;u0L+v+xoWRWfXInBmexfAjd9GnLWazEyvjSkDdzng/8pE3sQLwdRk1WYoRC2hHp7qTAAYt03iqrX&#10;texIbUTsLHNKGvJQbTf5HQ9cI2nSHhqaPEsdpnw+vDykI4C1MCbmblU5lstN0GACQAGKABsAlthe&#10;zlCQCLEIjAeREIRCgG8/QmXra7bsfChPJr6u4lulAfDSl+63aWpcdDja2zfwyLLjjmIjv1vl1Xs7&#10;Y/5YaYIcGZBayTrJjeTth+de85NHw9IUuLT9mN/jb2/DXdoE7WxuUO9yMnR82ehkapQgChYHCgmM&#10;otZACFTaAGWANJaEhCNhtNZUjmZTOp8NBymRGIampL7SNaFtZ23a/pmnUHXe2MZlLz4cIMHQziVn&#10;s5QfcCasJgo8nwwhrfscaltdLOqo6bEpSEEUagEfhVEGNFFFql7dHSTZpV7kWkMGb37PgZfd/feC&#10;QwH9cXDlNVvxytcApU7vEN/siOrZbHQ4nskckdr48JKv43WvgrGYtsmo35b4HQWYiYiViKsRDXRi&#10;8PYWUn3g+S9dgi1vPgwiBJfqRKdr/+tMs/Xm7kS3wbkhmxDIKWAExEJMQsQeMAFEEtNVdbctI7LX&#10;jdbZLIqu294AnrwqCu0oiDvj27Pu6N9gpvoEmHa6Toq5Y/dNgukHZr/4aQy/6R0oUba9wS0s5awP&#10;c4exmHFww3hACQEsca9lPROLAZGJ5Khe0RZ1zyvqwMF1qw8YgIN3nFj1q0aRXudhH+6sOsHSo9vf&#10;V9HIBeoaRmza67yKzdX16U/IqkRTOBjtqtM2rFZKEhSwxIJgQ+sXRlqfJRs+1LKr/7dF2SmFgG9/&#10;tH8Tu79wwxcwduHvw3tUMOZBSeVHqOR6x9VmpyEhkWaQSlnVECypMgx5EEL9lEZEyfKYNqdgECgh&#10;ybrLUuBHc5RvNiPy1mJo5EJvh8AmJWsNhJUCE6QueSnXIjECoKYpigoolGRCSVSVKr7oStndotq9&#10;k0L3KuOLvzY2+dzcK17wc6w6vGgctQadl67df/Nz+ZlwljB2xHHHSEOmfF69uTPRXSa5UkIOTlRZ&#10;TJVW2T+ZB2f/RU8wVfnZfZe8+A9yzL3gF9N0+9LbTJF76Mhq5XSkdltTb6O3gcICmoBlCCyGgGie&#10;w6wgid71DJ4XXqzTjEQxhQXYQNKsWEo9dryb3/lIY+N9y8OEPg8pqGsnmKo/ypLWiy2HKDiAmCHT&#10;3aSrFoL47r1pRlUzGADMpRIrBE5DcPdQyD40vQtfZ0P+be94eP/dh/8AOMRyfwJ4nYPDeNXE6FW7&#10;pDi+W3XfnSRFk7kCtAJgwGS1Z3QC1KSPuitmUavOQgesQgkJDHlNXXlsVRW/MyfNOx7q7Hi0ub2N&#10;1pKliQ/mjZ1G8ZZypJOlNiN2iKcOiq8qcUwnEseTOCEKxVCIPF5Wg8j2FXgAqgJRKAcPL0pajfNY&#10;d/RRO5d+xLTtFWVCO6UssPlVB1bi8pfFoy87AyPf/CH8sokd7dNPuGzJt278wVzReqca/7JE7KQG&#10;AzEeYIbAQcWpBqdMDuAuxeNZzWRmpp6nOnO0Za0MQTGsaOqRvlOc4bp0Az10y3IzftgLuq3E1lmV&#10;2Bu3W1tWTNr3ugZAREIJaUhgTIAt536eG/mqT+auCt7c6DWH052o7ARwyV5boX8tsfmPngEAGLns&#10;dqg3O8jq91TD94KdW2krfkYGPTLxdGxR8vP98IqzyyQnDh3AL7SBArVXh8c+AAAgAElEQVRzW0xi&#10;kXAOzcbHuqF7wuR484FOap/nbcoGRmEIrISgDGFEYicJIIANFqIeaSiIVTpVUW7WVvuRhHgDu+xh&#10;CXKfL8Ptxoe7QsM8qtag+v53kLzpLeh8eAqdD0/t17lpZCnaXbgmyW8VefuV2qyaqbUkcDAe+P/Z&#10;e9NgSa7rPPA7597MrKq39Gv0BjRAAgRJgGxuoAFCokRJhLXRlmQtYSIkhSTamlDAYUpWDC2Zkmc8&#10;hD0zDmvkGUmh0GhEhcWZ0d60SC3WQjEkQhxuogASIkGQxL52o9HL67dVVWbee775cTOr6vX6AHS/&#10;xpJfx4tXryr7vcqblffcc+73fUckwqkPPvePP3n4rnHvwHXn/H3l65+G/9IexmtGj40H+F8u+/Lc&#10;X5TD/Ec5t/A9cXF5l8oxCGoiLSgRXS/pWtqPKxRp2dRWRBr7VbHGFx6SQwgS4wEFe8qr63H+7jdW&#10;r7p7f1x+wuIIfjB3cxGrd2QatVHONXWwpOiYUFvY0FwadiLNklWzGgQRFgtSk4+D1cVnJPZ+bm4j&#10;fMQ8RivjF8/9sV3oAvp5cNttwMFf24mh1CsAftVhrhoP/ff0eqNXZ37cV5gQjm3vBBKTJk6tArmJ&#10;I5syEQBQqGR+JJkvvqWH8ltefnT1935jfdXefNWVN67a2j8bLqwPXM/DOw9KDXMpmEOZpB2a1tYC&#10;lzg+bPqkxSaASyKD0Rw0einMIat0TCse8Vz8iAg/9Jg8deeuYud4rpzDY9+9De52zwGr7/g6gET/&#10;gUMcXTb32d6Gv0+l+rUy2qvyqvwac3hlFA5MdA6a7xDkO017ffPsgRBpvPfZJOlChYlBXIRYItAF&#10;zbzLyhv9aLzUw8Lb1uivNp9DaKkBycTFplVBERlikgOrBJXqkMbRvb7W+4u5wRecj59+6qmv3Dc3&#10;vy/4osD6T+y7lEN40bH6ntdNHg9+4V5olMMmPKwGRCh68/lrN8rV/92LfitEXFQDqGydUVL3HcJc&#10;AFUpuuAGg+p1MbchfXG9iAA+SiyQBBup0gyFIIpQjYBVyMKw4nD0Z8h6/2UuL57QnjtxYuWKY/iu&#10;q8a9T99DfWoZpgI3jNi49ZZznNFzh1eH3TsXr7Vi/TtkjvMuL+AsAxlRZzWEhDcnLsYevuntisNP&#10;n1t0LUDAUeCePegfzapyIXwqG/FejOf+LOPS21X8tWNUr2TP9tRaFj3SKTM1yZx5au0DmAVEjSIk&#10;BJrcpWAwQpwgMU6d0Csg84LhDr71slK+92u/dPxXcMP+K7Px6Ic96ssRe4DUaTFFneoJGod2lVQN&#10;aCc/UaE09UoiEJlbq8rBQ4D7S2e933v08CNfuHxht10Wevjv3tOZtz9TdEugLeLXf/1KAA5mfof3&#10;9df4rPpO78dvFYnXQmynYCpvMWv6gTGVfZPlA2GETDI7ERIRJFlabhsc/P7xef+Tdw+vqo/sDP/h&#10;yXz5x05ettFzeU8cALoAOAg0gmqAOnokZrVEgVlqyylR4YJYBg0QFwO1RPRrGYvjmbrHfMy+wjL7&#10;G/Hhk2uxWh1bhZWwAdzyyCUZ12eLpY99HvUdH8HGv/8ZAYndf/zJ+XUZ7czpc1vICgTdLaVcV3p5&#10;hfTnviFk+hbRQR4zAJ6J8Iw8BXMSGjPGmtRQyiCOP9tH/r7wuP/+4caOd1XlPEWCJKmVzCzMJFVb&#10;TCluLGLHv5AR/x5S/93o4aPHF/fvH0kWEMMI6+vHnn0jmBcJ+t++DD1QgvvWvtt04RdjPrjaxKFh&#10;FDZ77I1+RAMppCtqXLZ3fJfsGR9aidW3ltCeZBTmiqxOu7ZBG16ElNRo0JrIxsv3ucr+Rb0wf0f5&#10;9TdI77MP0zRH1V8AXrc4XVVvA/b9/j8EKN8ZF09+oNxbX5ZpD5EiwlKc1DQhYXnon1z8LYz0vaty&#10;8tj68G5gi8zupQ/fgOozaxj+3IOCgwfmLl9Y3E0nr6Ta9YZqnwJz6qSAcqAZF0qWrwguXD/ur85b&#10;PkQe52H0gKtBNXGSKnwCpY9EiML8RCbXnMw/+1pf/PM3jlau2yEbv+Dq6mqxXAQllEzSEsRmEz15&#10;ADiEhjHhzIhSxI+F2ZpQjjl1D5tkfz8eyicqyz8f6vWVqqywsnbyolrnv5jRZehbxI/92JP4tV+7&#10;FkWxtjIYHP2r0ejKuyxmVyv1Js3tZka93sz2R8FukVCAyFQgighCEVOqngpQYk0+kRHwEF+qAv9g&#10;J3ddLXNmYtW31UXdk9zBM5XVozQtQl0EndFFDyVQuQpZmaE/XDhKy+91mj8J2oPO6iMQV7qoG4A/&#10;4aU4YohPI8rGg4f2b+y77HhcmAeOfP3nL/XQPiucvOXN6cH73sf8l34VG1//jWv5oXotekAqImaC&#10;0RXZp/DkuLeQDf8E1F9h1n9TzFTAusno6sYZzKe9doWYy6AWX93vz/+r5d7welsHCBWqJo5Pw5NI&#10;bnuJBSQwcfX6hsXh74zuG/43vP/G4G7NuIpDwC983SUbo+cbRh9ZAj4C2fMr+rfjCp+LxpcLTBLL&#10;mYjSOB+JIFkeRTGLCFn+xl4hr9Nx1YPmqclNDTEFEunR0O4CC0kN3pT9T6yvrdzprtkJABzf/Ipt&#10;DeKzEFGoYLEWnwlqiAZx5kBzyaNOTeqeeFfEb/JV9vb19bs/vKA3RPndRayubgDn6Qtx8nvvTg/e&#10;uYe9vxuur31vWN94632P4s9f9Yk9/auyOqw5YkHms1JriveV35tF3ooo/3x9sb5SADhmaPU4LeFE&#10;GYRCeq8y6Am8lzcz7/1TVHnBsLFbtIaJgzMHsZCsjiWAdIjM4CQClDKG4l7J5bMCfpXUE7DsBKz/&#10;xDBuPDU3rNYfPXp0eNnO3Vb0FvHuH3/oIl+NFze6DP0Z4uBBoK4XQCpoOcblGE8+uabXXbl3z1D0&#10;ai/xGmPYS8ZXo6jfUWTVqyUmwRiViIgCZgAiCA+KMroRRrJjPMz2/+xfu6x/2C//r0d2rUk5EChz&#10;qTIi+ghRg7rkteQJWDDULMLgZO+uhfHcL60+tvZnJ37ogfXFv9xj8rq0b6VVjmw8QH9tEQqHjeEA&#10;oSpwYmUHcOsHL/VwXjzceSfw4BPAl+9W3Hhjb7HY+VNlMffTZX8wQKZN15CkgZWmBZ2YknVAz4g9&#10;84v12qHgThwaKMYFgAAENDuPLX9BSDNorOirY58a68YP4qu9x3HXALhrP7rb61Qkjgk+8EgxdzT+&#10;eK39/8HcjsVUgk2WrQJpuNHpYO3XGFweke2qsc511M4l8pxSEps6AoxwRlADhYHZuh33dfip1W9/&#10;82/h//gVw7/+8Ut61kt//M0ognv9KAv/pdy1emOWl9I3J9J4I0T1cDT4Won13mMSeh/ITH/78cef&#10;fmxhYa6OV1+OsDBA9YZrALn9/H+QAO6/DMVoB7IjO5G7PtQZwmVrOPmGe2TX3x1gcaQ/MGa3jhfD&#10;vx/uOP6yzI0ZM7bEUaEDchL9EOFozMfA4qrggF52/42lYX7j2KvyUImFHpwF8ZaoqaI1W6MtqEKs&#10;f19Y7/1k/fnDf/2FWNQ79uU4cP0AZgoNxPpwiFgGHB0Ou6z8AqDL0J8hksHB2uTn228Hdi3M2clR&#10;eWQwKI7svbz67D/6xyvy/vfvXJSx+2yg/mKW1bvUQGt2j5r1b3KwksRK91r3mMuP1uPl+ZWFVVEf&#10;kCFDlGRdGjyRk1A4eHMwCdCyx53rC3/jwuBnH4mDu+efXA/5z89j9VuPnhpJ+JKLLTfdlC7O1Vcb&#10;RqPSZ3NfoWVrtc0NJBpipkyJHSfZHQBAFWNkWC7zLLCPxj4gWQ6ciqbzB8FQxfEXsSFH8PIV4P2v&#10;3r7zfKHhXRvEo9dUzL/4gPPFelQspgVSerl1aSVFoMm3ryoJKx1Q9CASkA5pLXXbjNJAAygmzkZH&#10;GOqHIUK8732X5DRnUXvg5EL1lZ2j/u1z5fy7q9rftD4Y7VY/ljx6FNGhFyFAJeUCrw4V3xuH2bfv&#10;3XvZX4UQ/wKPPn3f8AfefmLp0w/Z/MF34onzLcQFAE6gxAmUeHj6fGNuWe1YRnxkMDy5XP/2lcWg&#10;r2uD/zTesb5AEWRRYeIQXQRBOBoy1hBnGPcijq2PXjWUPvpZLQgKh1Z1aBC4pgoSIACj9QXR3YmC&#10;n7vt/QhAKUDJ2fmzw4VFF9CfI9Kqcmp6QAJ33dXj2tp4RTX7813if9DE3uE07UsBithUFimpgYqH&#10;wvmIEstvWA8nEHOBemkyejR2pgZvDhqTsY3WHvna/GM60v/r8Vs++7n+l6+39ZuvBN5+P7BJN/cS&#10;xu23AwcPYr63FBn0sPW4BtHLNQRADSkjTMS2pCwXiCqMitFIgHEGwCCMcGwEODIRvaX/ScJ5VPTZ&#10;Y4YnDH9/8TpzvfAhwCuIueKQFfni05UUGzSDuM2Glck/rDXPVdQRiLWBmQKuaUELTKx0IYQ5oUUF&#10;Ik00PCbgk/P/6Ze5/jM/cQnOczM2+hFZdGG5P/ro7uHgwVzzbwiS/RPLhzfXrt4dse5GeQGqYxFr&#10;FAw9K/K3hth/M6nfXcTis/2Dn/79XBY/uXHy4RFuB3D7s3gjzaJpDYeBX9uPxV15vV7z9+ah/7Ae&#10;+O8JeXBijfzSAhq392RWI6lXBLPG4mFsqTMdQqOyaTwe4CAIUIjUMV+PlfvrpaWnTnzf9+X80Ieq&#10;CzamHc6Mzvr1AkMEuOmmMT76UcN73rO6bNF/3EzGIiZOALFkTdmaYBKEmAMJjLMhpKjhIRAR1Kqo&#10;NFHnMzOIeSgVtS+RVah88H8wzhf+cuneV9rotV8FbrmjFZOe/vVSxa23Ii8KBHFHTGTZVYZWZjvV&#10;FKJpuEURUtSCsDRhCVELIqik7eg2GcyGpyswUMIKC/8V3P72iKPdGvmcuF3gXQ2LfmgmZeu8fipS&#10;W9+WMY2JR/+ZQUQlxARuLDHUfLqX6Xr+5jddpJN4hrjlDtQuYlBnYQO878Tajt9cWJ9/96Dc8+65&#10;4a7fyKudD8XxgoVhLlXlpYqZeFFmvSrPl6rXVbvij1Dcfw716tcuH7rzwszZt90F6TnM6WjZw/1h&#10;r+ydNJARGZwRWYzwFtGOLUSRRYcBM2TSQxY9fDQ4VpJsfpNJDUUBOgozILrHAf+5jdVd8fu/vwvm&#10;24EuoF8kfOQjJX72J5eYafbXoBxRADQA6rgpoiS5jjBCnItS5BSXNqDEGhctB0NmabEQxUgEuqiH&#10;yfBhseGaX778pR20z4MqV8wtcLkI+lh/I5XYowOkaRwy4WEBoGgy99Nmf1bYSt0w6fLRxpXGXEYl&#10;PO1y/6D/wZPEHddcknN8ISFaRGQ1CohDgDLxcGjGNQ0xJ1tSFGua7TRL4JnA3m5fCZPMuagZWIen&#10;y7yq6vg8auhxyx0YfttHMdqYx0JeVRt0T2iwDwmL2+bWr/3WPcfm37N7ufhwf7j4QBwvrQx5WbB8&#10;zhZzjXN5HBYDXc3AC9opZuU7P4EsAlrl92iZPeFiY5uLtn9ghEhAJASm4oPIHHLJmQmiiqRGxUmy&#10;Bm1XxRAohDkc/YNFhcdjzc6LfZvQpRMXEWurhK3wXlvSL4vGq+lUaiVUSsCK5JFlybKUjJiPHvPO&#10;ULoaQRwyBGQWUasiSg6HklEo+chDq+KhFeT39WvDsW/+5KU+1ec1QhjjqWJufceq3TfuKU1MJEZY&#10;agSP5CimoCpAB0SX7DGzGgIPjZo84Sc7vABa2hYFHjp00ivXfmdpKlLvcFYYIsxiKfRr8DkIRWvg&#10;J41zmbV+C43ZSUo92p/RxI/2gQAMMEbAxyofx0dOHj0+zMrnQcfAU3HrBzftIF/9kR/GcM99Dx99&#10;89/+8pV/9SO/3R+PXragfHVUXmOx2BHq/nAnigcqre56YP/6o/3wehs9fOHMn0gHq+PT7BeHi5F/&#10;k/gKITM6SW1oBQHC5GVhiPBFDTfagDGgVkXymmvslaSCMULNiZqy8O6B1ezJVR8XLtj77XBudAH9&#10;IuLJJwJ+5ANHhv/3ry/eR+KbAcsa9ww0Ehu0PiVCQWZAP8vAZnJiM3NZm5EIIRSoeaq4I4srurG6&#10;dG4Pig7AOEbgiSeq2l/+qGVlJL3naWF3Zn+i6co2YwV0jt9ugMWh+nEN7L4I7/7FB8Ig6gPJavLU&#10;uQZZBNpUSXjKwa0hmTUtWyMtaJ4t4/P3hnrPnot6HhcCj377bwIEFh56E8e7Hzweyvz4kZs/9ve4&#10;4+0OR59WLPeJ2+4Ku37+rbzsTTtw4uW7gXdduL8vAsS5vPSxXnZBCTWR2DgCTJysCYkGNUOROTDG&#10;1G524hvQXhEFJEAkA0TGArm3n+2qRzh+4d5wh3OiC+gXER/+6Ab+7U8v0Gv2EIQlGbO0O5hkUpBk&#10;kJVKXAI1oKcezipUtOb1pHluW04KHbx5aPTrj79iFHqHOzv+82J1FQvFnui9P6xiHKWtjs3HtBG+&#10;CQypZ/Pm11sf+GltmBDSGMNqFev6op/HiwWhhGSFweqYxvBMB00DRdL7KzbFfM4cwymJzmIcxSjH&#10;eq+5wcZfufvin8uFgABr+Pv0mAAeuYZYfDzg2E7gC0eB77wCx3/60xflT1s09JyEWv1yGTVGMScU&#10;cckeYAoSGQW5ODCEZOFqmqolZOPnkJIUozACJy1W94p43HbbRXnrHc6ALqBfZBx4TR+ieDLSrQs4&#10;74wwcWhnMTZcXSHhjJiHQy8CdYhgkaVfYokUZKmuBQ25KfMx7h1hfMWlO7cXDG59J/zPfQVzN2wc&#10;XXdhCHM7lJ6RkFPzwsaPv3G4lklgnzDh295RNMCMymghVCeLDM/D+u7zExJLYLhCzF0ejG1DzVOO&#10;0YbYIHFyDeLMoqupz0/VhpSG8xBKk3pN53bgBSlsFgB4ZNv+HDcMa6tVLPa4VYtipnBQwFtyl57Y&#10;VBtSQCeAmGhADZG0SUhSa1ShwkyEkCMmPGoXdNe/w/nQkeIuMkgFojsWifWGfzUhj5zKr3IG9NWj&#10;T0UWCWcGZwZPws2QVZSOYlLj2j4Ruwx9K1h+72vEgJUqVCfJeNpO9+yPTdcvTFrkbTpmyrwWGCA0&#10;QNbW43rt3v1wt3++BWisoLmLSttiVWOTU8BmcPabJSppZG3abUVtBTEI3CgjTEoArMUQ1Zp5ZrNQ&#10;xlPgIYAZtGlcIUjbhY2XAMEskUghx8djXRl3y9xtRRfQLzIMQGW6auQayUasll6R1DoFbLqnORrm&#10;SfRAeBNkJhDhzI2lUCZnM9VUXFm8VCf2AsOu/+0+RsQyWNhg08hcTin3JmsymVZzpdWeN2KEyZGt&#10;4NDBiViWuXUErePLjqGTG5wfgQaFBAHHbSGdM1sgKUikB2x82tt/bXQ5fZTZJoxlyKVk7FLDrUBy&#10;he7MiRgppowEKNZ8wgFY2wCV8EJ4A2DpNZu192k6qkl0SBpPPrW+jg2zLqJvJ7qAfpERDUBWbZjF&#10;NUgUkzTRSGNYIpaarVAJZxHzsUamhFCRUdM+Otoe3h4QB6MTmssOPDSSxY1u4jo/BP4Na/CxVwNS&#10;JjLPNHAIZ5z7AJhY6sI2KekmO1JDKq4YDAYC4pL9u/dDbJyIkOeRTOp5jBCI1dFGVMGkQWa79TSp&#10;WBknbHZzjc+7TERqTfWEU6JcQ9JyJhuyvlFpVyvZEphHWL8SieZdJZIq7hFRgdBINUkgaoB3hiwa&#10;EBUBjeqjkRymxkWtFD1GCp9aXDxSlWV3T2wnuoB+kRGigcNsLHDj1Ic4PT873zQ8LBgBB4VH6l1M&#10;I2yi0eVUKUUTkh4AuoC+VTiUWkea1cKp1WjC+bNqOfVxO5HRAJGIy0aEG13Yt/wiRShHAPsGaJDZ&#10;jfAz4dR9qRaz/0WFbedOB7WeG5hjN7VtBRIi6tFIIa5PFRVqkqkJJt4Lbfk9c5qqhc0i+DQCSuPa&#10;B2MU2Orhw2AIXYa+neg+9RcZJLBhVYT4inCTGWlzqbfNTwwuKZ8nwdxgmDCBBc0S2KShlXY1961C&#10;FU6yqBFBOBslWrTGJs1Ab8Vhj+naKS39ssXiQr/rFydIYP0QDWY49VrM6AlTib11/ZkI1doXZ45L&#10;diZCwokGyXvBd3zfLYGRmNvIPcjLqHRJ/t9UBJv4rAY4ApkkP4ZNJpScWgSgzdgBM0vlqjy/VGf2&#10;0kQX0C8yTIheTyOgdbtPKDw1mAAAwebm8EwlRGuekwkhLgX9tuCLA4D5jvyzFThGeJdHMdbO2Ozb&#10;clK6nQYWNvH8/BGd0sYfBS5/OdEbXOzTeHGAERjsSFvjmBSfJux1TKpS6fBEUJz572gppdMnGxUo&#10;NKLWcRW1y9C3BFGP8ZxklY87g0Z11CSklYmyHMpEiMtMoNEgTLyeltsDYHrN0NjHQaoDB8DFLuHY&#10;VnSf+osIEnjZ/ogQhE6kEig3pRZngKPAN2UvA1OfbrQdjZpcXgyw6KrHKglFlxVuBV4MbnzMnNMg&#10;1kw+M1pzbsoAZ6RrZ8SkBtyU35sntLsWW4Jv5JgyU6dqSIjPHm0J2GqFi2bhubzDlwxq72BFrrWy&#10;H501bYSlnW4ajX/K0HNRiHFadscMDwVAiuOGJGrTrtZ+CdAF9IuM7/gnJ2QQfYSTMcSS7fEkAkyR&#10;boqkyU0dt1PmrYnxk5jwFGmzewL90L9KbNhlhVuBaQVf9A1mYZqRA6SdcYnVkq0gLct6Fm3gMYBC&#10;pxKxPCaKLh3ZEnyjVpPJKLfkEEx0IG20aH1FpX2yxenGQCRgEdVYRvH0O6zDGUFBLNVHdX1TMDWc&#10;kM3UBQAqgBedlOGnmfnMN2rzSKKqVPfeC66ubufJdOgC+jbALY1qurBOV5kzBzmlc5Q2JBONgIuE&#10;iiSWtcXUPAGEKaFRoWZQiGTe7fKjfm7Z/CU8sxcOYiRW+2OzWIVaAWsmp0kmMgtJdF0oGpeyJOVR&#10;pOeFCpfkOXAgHRBx3Y1EseMSnNkLEF6B+RURmKBxDNemzItWIqiSmrFohDSZ3/kQCYRYVgIXbasS&#10;95c4kv9F1VNggXAMrgabDo+kIMKBZnCIqfdEELiYlAZo9tPZyAuFaW4TipGpcX0X0LcXXUDfBpSl&#10;0inrZEet56znSnsEbbISnnaekkR+ByDC+fGS+XjWlpIdZhFYQg7VhCACOI2LtRkzL0620s8xzmyu&#10;6cLOC/NmX/SIAPZMdizOiBkv/fN/wptbSgXiNOhobFJ36o+tQBDhvNupIgsmUyUNgE3uyKl6KGfh&#10;/0wOal4Xkq6bmC4BuoC+DVgYCzVzNWe3ajE7UW021dCZF4l0Y1nzqkBTC1VBHsLQmXR7hVuB1g66&#10;o6K1Fd1p1R3AmdZXMt1OP2fgByCJ6YC15Qv3hl/UGADDVbFoeq740EJOK7c3z7cPOAkkAIRS1RR0&#10;GfrWQJDVfJTQo5iINJt+M0KPNpg7Jn+Ac/wqAGmWonZ7HpcCXUDfBvR9ZowWWmknaGnv1gzTXtA2&#10;0ZuLJPo0Le0pRqQSPZmauZgjgtR5MYTX0AX0rUChcNUuqiK2wv92n3WiimolUk2bqc1Md9k0Q7W2&#10;sEIIIxT33SVdQN8iIoHBPgHEGw2007mik2Atiey2qfldA57yA1NjEMMSINpZIm8FNCJG6deoMyoB&#10;8SnraO6HlG8ny1dPgcTN6oLJ72kZ7pJ48apdhn4p0AX0bcAhAADjNCa0+XaLzRSeSV+pGWKWTWQ6&#10;iiiGKJY7Z1mnWtsayjqDjqqz5NtbEZ2f/Qhr6y5HV571+3spIctzYLQmoG2d1n6uSm8TfEQEompS&#10;z1Okm9q2AkukhUWTkNMZWkeZzaXElKGfu+Q+S6GTiYNyh+1F96nfBuR5bs5JLWwrjOlmOTNzmtAZ&#10;8q+A6aaTRmjbflfrqei80+ci9XnpYORrPAEAcUprnwrUzhznE9lnutiaPWL2OqqK4nBPoF21ZCvw&#10;qtix1FMnzk/l5GdXdE7VBmd5nWlJLASgEqWqKXl2Md76iw6qCqruN6A30Q1Ob4zpcUwGM5uoJZuu&#10;h8wkIMJo1qUalwBdQN8G7Fvz9Oaji1krWG78w2fviKZkBUNGAlCoEUoiqsKgoNRQdZIJhZE7VP0V&#10;0l3CLWFUGLCnJOsQBAo4mfFuJyY+JDMlXjqmr8ZBg9A02mKgJtZ7BDWGuoerj3YXYosoMo/IOS9a&#10;9AGXxnpThncKKdEJ2GyHTHfKMXVbFEm7JDQgsnZX9q0ruW8N6h3ywl2jzvUFBRyjKKpJldAkBYnc&#10;AGeJnCsT9z4AUIAOqRfCpJGqAVoBwIEDl+jEXqLoJqFtwPrlDzCV3KcKzlOTjVND+yawLYApjKlx&#10;SDDLEWyxK2xtEcUzTBjOVvhoWIqkNqQ6Sh3rHNWComuJviUoMwxYKWAXJepyNRPxXYa+FahTiLgs&#10;NR9qRJwzFcIpzkBimLy0iV0CodAIvu99YBfQtxddQN8mCNTa4W5LhGcs8+LMwT31PGjKwDSYmiPQ&#10;6+L5M0WT5m2FXn223zBxiBOQIkZkOLymKHsX6k2+qOGMAOam69Qz4JldnTMcHbqpbWsQUCSjTjql&#10;nrVdDs9o2nDG4yhIJffXve6CvtkO50H3qd8mUEEVmW4DztwXBFJXtXbbqfUXb761mmlO2NkGc6Lm&#10;5JnmnR20Ld0+84B+euKSdhJpzNC/QlBdoPf4ooeA9WhrTMQZT/dzH/ec39RLF0YHyOTemDDcZ+Ye&#10;oOEpAJi8cKpVb+PWB6EZOz3tpUAX0LcBy8ugM2eJ1eNwpoIW0DxJTn+YHNUyT1v2OxEEGiOK55Bo&#10;vrSw0XynnnFRtTVMqXBp80Qau9HgwXXFo4vP5pe+5BCsBjOddgzscAnBRlaTArkJYMnD77Tjzuph&#10;dcrzNKFINAD44Acv9PvtcC50N9RFxh/8Qfq4B0g0gMkv8ez5YdsGchPRVBqmO9Co0htRm1mP1jli&#10;bQkbAB4BoJwM3xk4idOM8DTS4ubDJj+LSiA9OFK8/7pOcrAFBCWG9VgoKi0VdIKJpKDNzGdIcmej&#10;uZ8BrDtjmS1BIpKMttV7sDXLmPQwaHujnzr8mzq4TNJ4QsQMtKDfWigAACAASURBVCjSBfTtRhfQ&#10;LyJEgAceAA4fBquIYRALgkqwqSFIW9dKGvPpnTPNygkiqCCKAAgIUkBDdGLjeXRdpbaGYfugbkww&#10;prYxYtJYAzAxpZtXddNc1fAfmuzFxEClBFGByABk14B7iwhG0KtYU66CmLQ7TOkr3RMSm+siTcCh&#10;TMP7aQFGm62UCFtbFWoX0LcEiRCtUsdTuCbACyiWvhwQpW2nGoFkcwUAEzOZqeRAASXoxgZJZvpd&#10;QN9edAH9IiPP03czsUQWkU2a2k2ZuiBNZJPMZManrG1Q3JZ9hTBj0WXozxAzQeBM7mOzItzZEmPr&#10;DJeu3fR/USB0mmGws7uXtgwPBBU7reQ+Y+7eDj6B83mUTB0ckGa0y4DOE2CriACT20Ia5Wm2Pntv&#10;tFXDdt/v1ErVpJ5FigDROk/qS4JuErrIWFwBDhwAKRJAF9NtYdNwfcpc1TKoldMbSgk4a/fYARGy&#10;8Xfvd+H8GYJbqNu2Fd4zvCS2KdYAhDjRfEDX3UtbBQVAf3Ot/bRe6DOLptn/2ihEOEMe2fR6bArG&#10;neHSllB+cRWG6BtqbvPhnqlUcfp5n4huZ9jurVpnNsDTfMjVyp9+746OULLN6Cah7cAHAaEEpjqW&#10;JJtKnj6HNVBRqEjTVjUd55otxPZ+izQEQT76YtefcEvYarxtt9C5OWhgZmLbFEEUIk4y9rqAvnU4&#10;AKNEY9BZrsKpq9sziqcmh01eZgookojawvVMOtnaFnAAOP5vHxKKKcWm0VraChUbAmiqGmpDhEdz&#10;2KkqnDSnKUGpS9Pq+uu7XajtRvepv8j49GeAe18HkihBDWnI2aqhTwcJRXsjtb3SU4YOTHbagaQb&#10;7R//2a8K3rk95/JCRq/wwFwh1sxJ5+rcOQkYZ3rtFK6cQETVFyzrzppsy4gA+q3lWPJgP7ux66Y4&#10;3/IZpw/aw9hSTtOPsbsc58WrAbwTamQ2ydDR0hQ5zc7ZVg4lmWGcCTOKHDFXSrDymZAYO1wYdAH9&#10;IuPBErj9dhDgKiSOz3c8yUl2bphOUG2AbyEiUMgAB6HYPX9R3vuLCb2+YX8/b4Zxhu22aX56FhVC&#10;Eag41/ODbvZ6Rhjh3M21z4xNxOozZPRKUWb+HDqSDhO8sQC+BUoghwI6O8Fw85pJm4XXrKr2NLAh&#10;/zipvdeAbttj29EF9IuMO+4A3vveXayq+HTN4VqUCkqHiQe7tPcBAUuitIwCFw1jZ4guKa2oNRRE&#10;LYIIwlFROJvHU6/yg7fsuYRn+MJALwuI+XFxrl+gYeyazZTWJ3I1bso2zgeSiAgc47xrtQ4tGr4U&#10;IzHlrc+mhDbZsG23m9pKFZotKMX0sFaCqOKgPu9ZXWoX0M+P7Io5YHVfLtbLIT1kZnB0iFA4BUQN&#10;wRkohCcgjZe7Nuoba+oqQsBRoNEjqoB5DDH3lWZdQN9udAF9G/DKVzqQ1YZAhoBrUsQz7w/SDJ5E&#10;u/uUSl8pV2+z9bZxgoj5axaukn61cztO4wUNiw3pdhMR60xHtpuDW5yMBEDXWOqZQQh4owqmAzej&#10;4Djr0MvslZm5jE2gp03lIV1APz8KXcTS7n5GYw9sA7U20g0AIIwGGOGhkHh2cxkRo4g1dAa36rJQ&#10;omthu+3oRnxbQJRlLAXFCCgwZZKcvhUosQnoBDwNzgg3KS8aBIQTgQpA0lXVmha+8xA/H1grbCUX&#10;UGTKyz0DJnsbZ1lznfaLAWh3Gz0zNJ99EUuMdeFZi+8TIiInFd3NLzSPp0Q5pfeny0c6nIaiXyDD&#10;oEeEeSCmfhGtP0NDhBMD1AgHSQE9no36QxBGETWLbllHeR2rbqG73ehmom2Ac0S/n4/JbAWW46wB&#10;RQRCQ04iA6A0KCIUTNI1AB6ECmHJ4KGofM+ZdSYa58OUJMXZts5TTFZWutXcfPLfRBS9Xreo2ipE&#10;IiRYKuIaz5lNTxQH7SK42aKa7OWSsOZ5cQollKFSnk1C0mGCTHuQ3A1MbB4MEExd4pQ2IbwrgQwC&#10;jZbMls6A1piacFFCvryyMqoROmLidqML6NuAonDI86qMQY4Fc5M9wNOY7pIy9IxALgI1gzSs9wxE&#10;QcI3y4GoRCDm8jAupLtvzgt6BxaZGLlp2DddgFOSv9mQcK4EkqSNY+eqv1WIRUg2jiqsgXacN2sC&#10;z5IHnvn3NbV4S/ophXdCdNnh+aCZotD+ZRDO0UVAiSgRInGitIFFgIAXhW/K8meGg9BDkVlk9vTC&#10;wmLl3Ggbz6YD0AX0bYH3OfJ8UANuBRO/hokHXHKBI9C288oo6ElaEUvTdDUj4Jm8MhVpujL63Vmf&#10;exRdhn4+UAHLfNqCPVNcOANzmqcdsPlxokKQJCspu430rUJBaO0iaXW7/dRuoadeBjOLqbbMflog&#10;mVywdDeRcAaIIjPS0efbczIvVNx+AKEGkIdXmgsLcMnFPZHcbHKTmKWyewaFi4mgeJoFUHOwGSEi&#10;Ifd8em7ukTrvLsG2owvo2wDVHMBiVLXjQB2pCiIHqBBTSPMdFIg55CZYUAdnqSGVI+FjgENI9S8N&#10;EAUs6r461NflO4gb77zxUp/m8xrmPawcqWSaOWvU/Gxd+Qgl4cyglgryTL3Om2MErat+og0x/X8h&#10;BCHGemNlVA675qlbRBiuwwFBaRseAYBBGZpR9lAKhNoYlggQMwjdlNsw+yUExZAhol9H0PtFG+wo&#10;LMsu5Sk+7zG3O8PTD5a5Lujbql5YMFFGBTISQkENlyTnERjQY652yGPS5rSqg9ZNDgCEAlETeguS&#10;8ak67Il5fvJSnd5LFl1A3xYUGG+sVlKVD4B1Gc1AtpKd6YpXmO4RDcSCeuQxrY5JNqX3CIVBYRJ8&#10;RFWEPov4usuu8dnqclfxPRcIA5aWoOLVQyEy0QpMPd03ka6ax2xtaDjjjCXJz11ARSBE1zEnNX7i&#10;q91F2AIYKpw8dN+GODmkkvRq00I7J/ux7VOcSAnPVlqBmHhUXlB6WWCmOX0X0M+KgweABWDfawbX&#10;jerwrSG3tGuhgJP0JRCIpUXuHAQ9CjQKtLHfP1VpABAiRDQ5omaPkT3ceuslOLeXOLqAvg249dZ7&#10;EUOAy/LHqDyZYoNROL0Arc5WBJAQsWge81GhEQAJa9ocOotwiLCsZlgoRRaztzz5kC0t33kcePul&#10;O8fnO5wKuLEudOoATdscTUAnJ958aZHVJH/TXfEzBBKCyZaXlmXZKni8xvVDbFnu9hLGeO04+vtv&#10;qE3dU2BE86mHgJTTdi44E9RPvQ7tz8mk1HyTs8eoz4za+BLCQaAvQ2z061wG7h0bRXhFzI3qTaAG&#10;kQgHwpHQQBQhYh6KXiB8tFMCxnQZZjCYRIRKHgfyZZ7eUL3DNqAL6NsEnzvU8IcM7hGIS2VeNEHc&#10;OKHukoQPxI6oWDRFFgkxQ5L3RKgFOAtwrhbMraOa502u6N98rHzU445uFjsblIa+0tPrwMSBkrJ0&#10;wfQ7oCAdZlLxiXqtbbba5pDpdYMDY6ZuFfGqGsXaJTzDFxDefxuyhd2Ak2MeoTVDnrTjbBuwbOIq&#10;AKetq2a0bgIxqBrU0OuZX6B54M/u357zeQFhQfdjxEfclX7+RmbV99X9sYcnVAknBhUiQ4Q3g9aG&#10;fk0sASjqGlkE3EyDvKTwaCmNSYbjRB+tKq6srXWEuEuBLqBvF1SwsMDlGNz9NJf2nCbBAjNdjQiN&#10;EYOa2CF56rJGIhKgEWoUz3TT9fyY9fxwn+TVj77m+huuuvKXruGeg3s28YVe8iCB9xGjpy+H5bmi&#10;yAYxc412XDaV3ieSNWISzFvpztSldLN/uBNEn7sVXP75ANetp7YGgo/0kefFqgMjGWVWZmbSysil&#10;WTdxEuzb5dTsB7y5dySCMMn2GONNY+4oMjds/hxP/3oh4wxUgvPd73s+dgBX/Pmb0MsXcWX2ljfU&#10;Pfz0RjF6s/hSnIc4IdSiiMQkl7WUpfcI7FCPIiT1zal/pyXEEQrnC/ScfvnRRx9ZLcuOqHsp0LXD&#10;2SYUBTAah5FofrdI+BFhFCI1P53dSxcIHARFIJYGOTQMgSigV4CAMcKJk1yMuVDQP+k4l7+jKvv3&#10;v/pfXfM/Pvj3hwJwVPK/XWB1cA14Ke9j3f4x4CNfBm5/rWzIKyF/8dRu6ckeE9/0BUlZ+SyDOs1O&#10;bIz026oJmkydTS90YWICAwSDiF/un3xtHC19+VKc5QsSa798hez7Px9ZLWnLAHclS1dpGgvPGMIC&#10;aLupQRSCZEXaIh0nEKiYzxglX/IYft9cPP7JMJYv9P/w4+An78H4618/vcgfe5j4rYcBrAL5BnAV&#10;gKuuAl72suaXbvrrM3/peYCD7wT+7ovAW76y6Q3t+vgB+j9YBKSZU5RJquk8CIGNS4Texny/XLgl&#10;FvgPGwvDG4YLY2pGZFHgJflbSEv8NEKDYTHLMIAgixHeEmHutC54BAQO6orKS/HgVfv32ROHjmzb&#10;kHSY4nnyKX1p4P/53f0A5a2Ioz9VC0sqRIQhSpDErVZEEkEFZb/AoaUcd9bLeHJBMOoDyNn0MFTA&#10;ZVQrwGioqwI4uWs1X9U/9oi/vMrwlWPlV4f7+9fFgV9KQYgyqSTDAKscvCg0CoarRzEejnD06CPA&#10;7ZdyhJ4lSOD+EyhOnoR/6hhyjhCFCKvE8AHxOFBkc8Xw1cjcvxnvWPh+up0Kl8Ekg5IpjIjCqDA6&#10;wBRSFsDJHDgpwEggtcGZIUoGlRFdXTN6L7E+8aCz4Y85hzvK97z2Uo/ECwRE/198Dv5V87vHQ/uv&#10;cW7vNwIktC+CXAQGOgWdgAWBpQAslWC/BHyEiAESQESItQEmMDHjDa7aGOna8Et+VH9WetmfRKvv&#10;y0JvdSFzo0NuR8R6SSyPiZ03GvDB9Jbe+U4CYO9vPkd3dAX8yi4M/90bBQAW/+cvMHvDGgrXw6Hv&#10;uulSDBd2fukK6OoA7on9eBqXO8x/3u87NvCevZ70Xc+gLvZqZ5X4DMFZrs5EvOR5j5ot2Wj4NYHh&#10;bejjhnIw3B2KdaCoYR4ooqDHWpzUUEf0a0E2MiwMS7wRHtdWgoXVGnOlQxZ9Gn8QoEJdTYugSCai&#10;83danP8BweqD7/pnT2//OHXoMvTtxHA4wo69/fuHx9w9uavfllbTkuRrM+VEAaAhYkcUXO56OFIN&#10;IbkCBlATY1vMhBIZXY66J4h7jy2EueKHeuXcDf2q9/Frsjd9wZm/X1SHIOoIBgcfxUeLYwZxKOux&#10;qxYGoXRz++rHH71juOva11r8qYDxo+sYf/DwpRsoEoNHHkG2UcIfOoIAIFhM2UMEGAmIS6oACMKn&#10;7sb4626Q8s9P5IvjYTaad/3CuDv2qpcP3qzXFi5eWedzbyt7/bcod6iLBSrXltptJhfTlBuag5jA&#10;gkGjQ7KzTtI2SuNapgrTAg44EeqVp8U6p7itQxBf/l8xWr/nxGL/h748on2jiQNoMBE42EQyyAig&#10;FiA4IHpMiCeafk9blhcInBEmipjN9Tnvb2IWbnDEd0uMT7KQh4eihwblsTXrs5SejAWfKhGvCM5o&#10;+PDHaxLjOlQnVWWor18dLv7J3676ajSqJY4KtzRaHh8fug/+BaAZYlTg1lsu+kgtffjtiJ85iuWv&#10;/ZJc+8EbF0eoXvUyPH5zqHfst91hqWK1V0R2U6VHdZkVdWFqXkV9hGV0Vc+89Oo8zgWtfd0LkKxm&#10;DhNHBY3wEsXTINo0dw4RWRWxFBW7XYFeVabmLABaRoOAECXNciRtZ15H+s9U5QOPOXfZRR+XDmdG&#10;F9C3ESEE3HfXoRP7r9rzN6a8WYXZNHVWJCflZK/o6hr9YY19O/ro2xDDQNAJVIEggInBMQphFAq8&#10;mIT5IU4OqtdJcNdp6UeI+YqYqyX44OhjhjpEOrP5PGTmxnD1RlWGkyLjk1e+8ab78qz/yZM3D786&#10;/s/3ry783OspN+zAap4Bt9xxcQfmXe9C72WvQPGN34SeAePPfg4rN/8D2XPHHXNZttAbrZ7IuZhp&#10;XrnMwjCn7/VdRM+gA4EN/PG1YvDHH9sR4viVJ4u4R1DsC3nvSnPz+0yyhZDnWez3C2FfXfSoPZqx&#10;1pkyuqaFFT3EHCQoGASIM6x3oKm7A0E9IECRuSM96x/Le4YTF3eUXlSoqnvQK95mEaNPxXrwA1L4&#10;RWFoFkxAKiMhjX8QaHSAZWkxp4SgcVyahhchyNT3wAFuAC3ER4/9ZmG/t3hjXVsMuYtUSUs0msFI&#10;DzE1moAWxCoTq/OI0llYG1JPxLpa3hg++pQ4/ZzrL9xVVfpYJuN1/sFfIX76k+CTTwC/+/4LOj5L&#10;H7gBvpeBYQw8tWfpioO3fPNJH77DiupmYOUq5HU+zs1FMUdPFQdoqplDtPlcWwQ1Agp4KnIC4g2q&#10;FG2KduqIPER4aaSCJDRE9Koae7WH+SDwlUFNGh5JRHJ2B8gAxhyioJlbBrP/L/OX13V46oKORYet&#10;owvo24jjh9ewa/dOg8rfRMt/2LnyZUCEJhqKoAnmRPJu98MKe3oZrvI9DMsSwaW9dBNDpMFQQ1Ul&#10;c6QxNXWhRKkKzao+sijcgZhBQg4XPWIUQCKiRlR0gDkwKlgDZhlyFFXW7//d5X/6tt/zVv/lE3n2&#10;8GC1DDx4M0ZwwK2fvnCDcfAg5lwfds+XMHrfz8j4Yx9zSyO301z96t7JldfIf/vrA9Fnb2ZWXeF6&#10;eb+uxQ+9ZphfcL4WRK8ZRXKoz0y9AwS+zsEmmQveQXzaK6d6mArUAEgFkbpxxCpSTaTlSZmm7Dx4&#10;cCxAUMAUSgKiyeSv8Q8wUdE4Qj1a+/SrXuFOrpzsdq+eEW6/HfYfPwXKic/knD8c2VtMUsAIigkN&#10;SX1AAWsBSgfxAiBCHJNBgxGm6V7p1R6mJrWLiEqKKKKm2F/AQ8W5mFGlp3l0AjBOiI4RAmsc0rIY&#10;IUydEoIZ6kGA2Rwk7oVoTdr6yZ5tfBrR/jBGdye/6R/fh++6aST//b8m3/o1uBDi6z0Hvw4xRoRx&#10;udRbyr7Ho/yXG0vy5o181amvoUp6zZAp4NUEGiFCOECgaUxMCFNNzVbEADM4RDiYaGOOJE3wzsTg&#10;TRoPjIC5cY29EbhCFPPDEnlp8BMdiMCgk7I7pQJVQcP9WdTP1yhw223PeQg6PEt0AX0bcfvtwP/7&#10;mwVGQ73P5XIfI19GNwLEEs2KLWk03YwaDf1hjSt39HCorrFSAXQGUU7NUKSEw0gyesByEh5Z9DIw&#10;gTkiIIM5T4jCOwJQBAUoMqHkmRHCCjWP5OMd/utdmd+crRT37FmrPmRl/dHjyL646G2U/clbcfy7&#10;nntQ33nwo6ilxHocur033LQ7/+Bfvl5XypuGHrdEn7+e2WAvvFOhV6gDvYOIh4cCIrCeNYFYE7Gt&#10;JbXlShGBE7ZPS+pVa8gb1m4ExRySbG1iVtJI1kwTAbESWE2wBrTpuU00GU3yCqDCJIvlinH4uScP&#10;+erK/Q5PPueReWkhskIc8vFBP94XzK4XiAgjIJzIb2gKBMJKQDMBXENk1MYBBena1EpEJzDnAZqg&#10;2ZryUNIRlQCkiAPhKQjamAMBE7UJ4RoXNIWJ0jS1MSYEUQUSo7g42Ek3/kdWV7cwxEd9XPlT/P4f&#10;/WGQ8nMeLxvxgw8g8pXArc9igXfwAOa0QCU1cmQ3yI652zaK+p+GfLwL+Qi+VzNmBCQXIGnGRSOE&#10;Jo4GB6Q6hRpM0vaQo8AHwNQQNDTuhoTCkjQNBkfCmQJGuFHAQmnYhxw7A9ErDX1zaSFLND7v2iyD&#10;c4iLNGQbTrJPDOPoUD3uDBMvJbqAvs14xTUlTp7sHztxQj5Duq9T6CB1Op+YvAMKWHPj+arG7lBg&#10;r+ZYK8egA9RLY2JmaZ8RQHAGc0EEkQqFp0KpqMQQtBZzmPwNwEFE4FsPbTWIKUw8ai2JbOQl690w&#10;7ul1GMl37lvp/07I8g/JiE/u/Y2b8PSP3vmsz3/PwT9CRI2MxY7dPvuGivZ9ls9/Q/Bur/V683We&#10;Q5wXFUnlVxFKSrMBJN97ik4JfsmwDQZinDxdmwm6PYCgqJgTWBREEZgoNDbWrcLkYGkCmIBBwIpg&#10;CUho3UZbGVW7a2tQRmSZHK7G+tVhDLj31jc96zF5qSLWRJ7tGodY3w3lt0E0dyglIJ+o/gVM++gV&#10;gErB3CFtmmsqLTMtS0Nj5K5R4eCb7NtQaWqXa0grMW3UClEdSCbWRPOpUQpqP+l0NFEwCoAMFeiB&#10;gB5ghSCyryG+xmL5cnH+2/rj6jdN1v6otK99yBd3x/CxjwG3PIM99tuB3skxNpaQ78t631Bl+J/G&#10;vfWbQq/qMyOcB1QpmRpUhzABolBEDK7JlgVAzhTooxImqZmKa9QBuQQAaW5RElkj3zASMEJrYlBG&#10;7IXHPskxVwXkNeCb3Q9tZbYuEOYAFqCUcC5/gsF97PDhx8fz8wvP5SPR4TmiC+jbjL17A972tkOj&#10;D3xg18edsx9xkJfDcgStIQJaVBFL7VPNETVq7BgB18/1sFrWOIoK5j0UiuiByIYfHwGVCIhKG+xJ&#10;wqOGY1qTN/50EI1NaG/0vULAZRQ6ZFShAhyMycLmZIibgsr1utz7Jlkv/03A+kPzv3oV1o88sXVG&#10;PInFLz0O2ViDPXkILgxfFVX+ZZX3vydm/f1VNpeJ9xDvRN20/EBVUFQ29cFOGvGJzm+qoJGmKDgr&#10;N0ovWrMYaM3hlAKZtMdpO0soXPDA2EFHDlYJzKTp2NnU5JtxFZRCVsh9ds/qZfFJP+rK7c8Kt9+C&#10;/Oe+DBKfMuDpSLsq4zpM99LgJLknxtSDuxLoWBEyD+SS9tAFUAdAmbTr0LRAm1kO2FT7lmzhkxvK&#10;jO/D1G4AQOqrAEw+bhMimOQp/W2qP9CI1JF30FfvX1+7lX/ny/Vb5vmHP7++uPQJv5GFcPAe4NbX&#10;b2ko5vZci41DD+nlc9/4LXEQfnE4WL7W8lpcDoqzFLgd0xcg/z97bx422XWV9/7W2vucqvqG/rpb&#10;PUiyLEuWPINjG8JlSlBiwMGBhBgkP1zMmIQhBBInz3MxvtehuUyByw08gQwkNwwJIYBCHC4QxzEE&#10;MeTaBoPxIBnLwpZsa7DU6ukbquqcvde6f+x9qqpbMvGkwe5aekpfVfU5p6rO2Wevvd71rndlelyM&#10;qGUSjzVCR3KNzJ1YF6PC0DC4PIJDMAhWE+k4ZolRlziRladLy4kZTA5qZkOEYILaQEY1xEKZS5om&#10;ZWvf2AR9x+HDO3bu3PmPfTys7eO2tUN/nO2Zz9zlttsOeYzx7fN5/xu0/TdGDahHXHpMClWrAXp3&#10;JBtx1nNNGJEnh/iDfIYHZmWl3Xokq2JVM1bEkCI9h5Xqq5ocLrlHEFQUHYB9Kav1ocp3qEIdmieG&#10;RvEdDQfj/Z1G/GWbbHiQw//ozNv/5N2TE9fZlLs/ot/c3P4eLjzvGXLNrW8cH4x56bTdek0/2ny+&#10;hEMQx05r4qq4Co5rceiD0EuBRh9N1wWW+iPlBwzkwkusztCL+uWhrpl6EnJEU4PMG2ym2By8L6fM&#10;B1heaj5E57hFT9Kd3Z89/IuTdrufTtYKcR+r2Wyfyfb2O6ezvT+ysH2VSAjivaDi7i4QykVOwFyQ&#10;JtTrbLXdpyFalBQLSx6W3toL8lJtcfkHPyYXL/+gpFjKxsV/D1uIB8QQqTXqIkoIjYtlIY6RQ3Hb&#10;s36xHXDN9kH/o7sHx3++kXNd/3P/BV7x0j/zHGz/7Ishn+Xkc7/webMw+665XrhB2ylhoiIRREv/&#10;BtWEakLEGWGEukxXN7R2SAsr6oYA7jYov1CwJVlUBISqQhlyz3ieOdkpz2m3OHEA7UFPNAoHxZb7&#10;qyTHWtyDezyQbJv3qjW//Kf33POhI0d2OHXqox4Ca/sE2rqT9uNs3/M98OIXHwbyvpl2EuzFQfNW&#10;cVwZKdHDMgJ1EHeaLjPRQBxHUs5YnzEHlVBW4UOTdSoD2AuQLz7AcUtXrZYRz6iUZi+BoV1iYdmX&#10;ia/Evhmnb3uRdurk5rrct5uT4894a8rpQnrpU+HX/uzytpOvfz0GNG9625U+in8zhfF3TjeOPtvG&#10;h7BRQ25ECKEuLkRMS4cIF0UYZFiHiKuWlWnNnV+q8iahEKlEy3msz4fmasNMLpXR7ijiDdKPkFkD&#10;BxHfF5g7pOoMrJxPES/gh2UXU5TurTrqfyxP827+9jXc/rFa/AvfwIUH7uvCxvaGha3Pybq5KdrV&#10;tZlSxmFdpLkAoeRw69s+sLProk2kliGwbPIyyPYuG+0MC8b6kJXXw9v4UPhQjuI1dy/D0Ut1hIlj&#10;IdDkBmvGktvmpCR9wYbu7x7s7961ObH5zle/nINf+IUPew62vuppmG1c4Rv2D2ZbB39VN3fjuEFo&#10;HYsZDRnVJEF7giaidDRkWvMamafi1DFidhqrpDcrixxxRw20yLUTzIkZmuS0yTjcGU9LLc/2Da6a&#10;KpP9jqZ3Gpfa+a5WC0pdSHnE1PHWcrDNn3eP/7ZpmumZM2e47bZP+BBZ20dha4f+BNhrX7vPzTdv&#10;cPgwH9o/kBskpOdrKUav9bcFUh7clXqFu8zYksgxadnIwkHu6M2IVlblVqMWcSqsJoTsRLNyE7uX&#10;lXmtqVYrf0snt+K4tEKKIiw6vLUFzpP5SKLJ+Lomx70L5+z3t7aidf/pw1PBTr7+9XgW2n52whv+&#10;967Z+lZrD12d2pH4yEWii6qCxlpKrAVD1fJtvEKCVpcjMEzTi9ikPEQZOsWXIa24D5xcxWs7TvWA&#10;eCwlUDlAHiF9S5i16H6EA8U7QXpHsoIt26aiVsRFTQg2Owi2929nZ7r/Jo1ke8M/e0zHy6eypT/3&#10;FYSrn57VfDeE8WfmuHGjcuAuKhXbLivLBc+hXheXqt9QrikeEIuIh0KkGxZ5PnjlspBbOOaBVLk4&#10;hi7HjwxjBxYe3sMisl+C12W3wsZX0FZMRpiOdoz0os0wnY813X6Q6fqveBnceusjfv81//GLsJAY&#10;bdgt08nB358fPr8zaTsZo6QGTOcSpZMgmUZy0VknEbMVvGT73QAAIABJREFUbXUzYs7EZDTZSgOV&#10;ZGguj5id0BsxDY/EqDfG88RGb5y0wA0+4nobc3LP2drtafsC16vLMm8uxaGrVo58TGKM3tOEne8f&#10;jfbvEtngla9ct0t9om0NuT9BtrkJ5851u9joZ/pknyuanqUecJAsyXFEkMqyLbm/mJ2t3Y6tJnJk&#10;c8LGKHJvmnMwS5zXntkIcqMlkpQhz+ioCKLFBZo6yUtWDalzJGWeFJW6vRWiXKEeueSWjgYZddjO&#10;7lGbtd921ZWTt3XJ/uvGr7yYB//6bz7yB77znew9eJot5pt5Gr6l3xh/03y81bYaYeRYGwhZCUkl&#10;KyBaIyGqIy+HuRQSXUZai/Tf4rX5EI0NaYb6bNDONy19tQujCMkNPhPkIOBTwWYVrszCIIZl7iDm&#10;WALNCJGQpu9ONvt/w4Z2af/S7mBr+6jsx18K//xB5seOv3f7nve9gcQXEaSq7/riGotLTYGURZVn&#10;kKRlQdZCajISQaKD9njIhTQahmi9xuZ1QJmsjqxL8jhSIXyxRa5+0ZBndZ+67A6GEHATI7qSQyNp&#10;+4qnRJ1++8G+3HmQLvzXURzn+aW//advYmqZiY6eMW/O/T2b7B2PTaocmATq0miikZ4INA7RBLFQ&#10;Fuq5LNBjKm1OIxBqOilS2p8O0TmUwoDoQuPOJAe2Q8sxazgyNzZmPeODTMzlPFWAYnF2RKR2sVVM&#10;cdPRLnnj31/11Lv+YHf3KC9/+Vrq9clg6wj9CbJf+IUDTp6Ekycv3B906yrFXxRpG1HE1FAd+LcV&#10;MPQSlbo4YpmYMtuqHNWWHRrGlejSJKWZQ+hK+8MmOY0VeC1mK/3VTRYpxjpvLeTLGUhgklE1XJE+&#10;RLGoiPQSvScaOyNpr7S88d/mB3v78y+YwOtWZFVOnaKRyOy6p7Y88PAtqd1+tbVP3ZY4oR+LuEaa&#10;NCpVStFqlLTMcS7Y6egCSl3iFQISViDTwYbWpxWe9wJ0uEHIAc0BtYD2EesV70D3Fd9T2AeZg+WS&#10;qpAaDdZv4aVEKIFnb+jnrc9fO93sf1ncO/+uj4z0tLYPb/51P0z70L1u3ZmHNmLzF7I1J7IGQWtU&#10;jaIuol4Eldy9OPck0Jc6dfeCurhpjdYDYhUvtxXNBSvaApIVNV1sNzwGPQJdRPSCmix4KkBddRaH&#10;Hr3A/jlkca0clmBIwpW4IzY9PgmjN6VGz+S/+3fg3/ybxe8ePX2b3aOT8c4h//u7o7NfKRs9WwSR&#10;aByMOlHpGGtPo5lgEDOEBKGD0Bttb7R9kWrdTrCdA1tZOGTCYYtcYZFj3nLCW45L5Jg0nCByVY48&#10;JTWcmMOR3Z7NaaZJRlgwA0tkHupcELSA7i5eWg0HLOjkN6KMf2je+dkjh8/xsz/7BAyctT3C1hH6&#10;E2j33jvnJ3+S9FM/1fxcsvyMIN2XBbz14GSZA8Gxcb3HjEhpjmAImmDjvNFGZ3sknIwTZkGYKXQY&#10;M4y5ZCw7yUpZl+HM1ZkGI9VU8b7ATIUclWC1jCsI2QsqLQgj6XAZtOlE8tacfTu4qZ21rzj/0MM/&#10;sb1zdL5KC9u85hr2b3+77sTxTX08/A9Te+xYHivE0lWrQOZScnEWlwQmH3LWZbJUDyXXXeGE4vB1&#10;kR1l8f6SROc1mlMDvLTkdK+TexKkg9A7Njd8qkgupWpm1Ly6l7p8ukLSk5aQc0l5uBLnD/+ebvDT&#10;o6ntzSfrZoWfELtFkB9+KyFM3oMfvEZ6/1FtDj3dZSZqTi8T0ESbM6nC4+QatSeBOaXUMAhEkKAQ&#10;FdGItw0Sam69+uRyQ+XVFSRD/l20pq3UcUklyhdHs+HqiJS/SM1RS66EvIC7SxLcRdHGJHsDzfZN&#10;0p/9O90Vh14d/8vrpql+2sZfexYHP/oOOfFrL/n8Lp75qjyZElql04zEROOZkWRaeoRcWPYG7Syz&#10;3cFhcbYdJh7YdmHkQmtCKJ3hCS6ETK0xr0thcyR7TcNl1GBkJRCovM8alTtOQxYhhqnjgeAjlOQ5&#10;JhIbb6HXHx9N3vfB1B/+qKrz1vbY2jpCfwLtzjvh675ujOq5s0cOHToLPF9CukpcXMVFPAKtoH1Z&#10;mi/yekuqTzCnSUabnHHvbCRnK8OhJBzOwlFTjubAYVOOeuCIB4564Ioc2MnKdla2stJkw6wwYpNC&#10;ruIzUlfphT1fc9UavM8WdL65cXjryt+Zp/7h7iUnFgS55mUv4+hznnN85vbqfnL489k4FKw1KRNr&#10;AF/kRytBreZDPcBCejUgqUVShByQPiI5QApoF5EuQF+ea1+e0weYK9Jr+fd5gC7gcymPGfjMYQo+&#10;l7J91loJV0v4HER6omeCD0Vr7uIzaWbnPhDZ+5Hze6dva0K09MoXPP6D5lPU8ht+kvAl385eDPds&#10;5DSO4p+RPY6cIMWhRUzkUhfMUFFY8lJAduiBHrx3mAvMBKbATJCpwrxE9dYLNle8r+OkV7wrr73X&#10;QXIQyRHJNZp3XXxg6fLq9TtIheYRtEqvYCI5h5BmV493d++afdu3vDt+7ddib3sbm3/lera+6TO3&#10;2ey+7mB84Qt9owshqhByQcLINOJV5c2JPWweZI53zrXS8jRvuDoFruiVo3PYmcPW3Jl0mY0us9E5&#10;4y4znmfGndEkJ2SICdpcastDzUgMefIl86AEECFkj3lM8DFI9hxcTMbv1zz+kb29/g0izXw0Ov9o&#10;1IC1PUG2jtCfYLv++hmHd0bpwv6Dv31446of6/r8f03G0xOYuHsjBVkU3FWkhhjBly1FtJLfLDku&#10;Rhav7OCikDbkIV2ksnIzvRYRjk6hb1v6JnAG527recDm9LXTleZSr22kWhIHISgqQfott242+7TI&#10;9l/ce2D+3q3xZr8HnPiVX2HucP7MmZf6kZNfkifbjTRVrspH4CKFyV/V2SrEiZfcoOSSH/Wa416U&#10;0FqRnMRAc3ldiflLGwJ9l5X9vEbq4AkkgQ5QbF7uKrVPdsmeCi7BJ3nOnMRcgoxIqR3lf3/2mhf+&#10;Urzvzjw7d99jPzguM5sFZdL5PGv4N21//hkaj35VF7ZHrfV0TUfyiav19cIr+JCucapyUnkLyo1R&#10;o+7VzMyQqbEwaBbIguxWsuQl0eUBPJRuJSIgTS75+TZDQ0loa665dS15q3p8dxeR6ETH24lbPvRU&#10;cvfKyW/+5h/0v/7r9/IdX4UduYfxFXLdQTN9cT+ZtqMmIKGovAlG1IJjuQe8MzYOep4yDzzNG44n&#10;Y2tqbHa2iLjVy/J4KM1ckF29jO0sZaHuToneWQIUtaplSTt1UE0ePRJsBDqnb+aS89a9msbffcWJ&#10;yS+GIPPz5+Hrv/6xHBFr+2htHaE/wXbbbfDSv5rZGB/OYRT+tCEmRJ+N9NuCIZrFKjtXiwcqFB0f&#10;OkcvOGFlarGS/1KD4CUvFq08GofoNa+eoEmlq1vIxoTAJLQg0LmVGnipw0McUUW1RNYuijrSm7Sx&#10;m+xus/PbScLB/OU/iAZlLHKya0f/p01OPEubbRlhWCPiHmTJRC+zqJui1tSIPMK8gVmEeRF5YR7w&#10;eYmcSsStyEyhE+iKTCt9+et9eU4npWa5U+hrN5sO6IWQi7xraboiUCe+Sg1ExB2tfAUyCTzm3YO2&#10;O/ffNsf6T/KDDz40v/bZ8G3XP84j5TKw1/044y/6ewSb7wv23oBfEy1enzREI9FYplBFB17JSvHZ&#10;gCQNxEgv94wvdHvrveLVaedKfsxlgSiLR8mZl4Wll/r3TPGGqeba0UsZYytYfsGuFZGshbFpcSSu&#10;fjTuX/iT+ed+7h38ze/w+U03xI1r9Yu79uGbGe1vSFRxzQhZQjBaNxrPaDJG88TJqXNjbri6cw4d&#10;JDY6Z5TqfW2yqPGQWsEyfJVBcUFYqXwpWYWy5hmcupSfFBFXEZRYqgY0kUOXs4/vkDz5wdHGfT/X&#10;d6Hf2dniq7/6g4/LsFjbR25rh/4ksNe9Dr7y5h2i5D5O0u191553D9er5Ctckg4wY9V7W4ijDXPJ&#10;EhpfTm5QtJwX75W3wAUd/jOtzt8JydjIykQaoiizZPQIplIqeeqk5RV2dxOSK0wnE08n3mxXnb1b&#10;TgoHp68Mo43RLbO49Td9crShcWkE8ChGyYkvC3xL/jukFvqAzwI2VfwgwEyRueJzihOvDpxO0DSw&#10;1KV2RFMkUaL2xOIhtmSsi9W/NU/vw/lg1ZmXXttqJS+agVF3oZukc6/3/uAHTv/Bu28ft+LdK697&#10;jEfE5WvdG/4pG1/4LeDyYOinbw/0h4GnifhYybg0C2lfKcLAZcdhfVbJlMPbC0Uil5V7oOaLV4ih&#10;q+8vyOxWkKTi5CnpGdOlUKFQ8ukKWitEkNprASuLD3E8KnHmbbTpZLu78Jbpv/350yc/8MyJbcvX&#10;zMenP19GfZAm4tqjkmUoTwvW0cwzO7PE02m4Zg6Hp8Y4cZFTHmJrYFGCCiu/gyoBa7WufAW0GOYG&#10;VS2Fez6wUgJoIKnkZM3v+Xz0Q+Pz8T9niZ2MHubLv3zdW/DJaGuH/iSx1752n5d/1Yi+0zlqdwrj&#10;h4O0Nzp+3KUXKWVkheQt9aYsRWUSTQqMVutGQ72Ti0Ov/1XnOeSs1Qt/ONToP+aCikdXojbMBXY9&#10;08Uqo65aYfsgIlGSNCSJ0G8eIh9+yCb85v5n/Yxc+dA3Xju35lU+Ofpsj2NoTNK4AWsvWl4scucW&#10;kC4UdbaplMh8LtApmrzkRBMLB04u6IRb1fguCfDFIuaiSXtBpKutH70QnOrZqdsYiBWqYVHkKvrg&#10;3tHm/W4jXfjNRvofOtPv/mEcj/Ls/afhjnXS8LG02W/8CzZv+lu4Nqc98Efq/ViDPCtLOykqCrWt&#10;SsHIEYquuS8EjRdL2Jojro7Kl/fBo5kP/9UxQ9U4Hxy9G4NORCXO6SIJXSghBmIFFdAizEIwTEv+&#10;Omh3NMTu7un+l79t1J8+5pvn/3Y3PnNDGgsakCBJVGr3M09o6pnME1dZ5BoLXDHNjHsALU1XjCrx&#10;WnUl3Alemq4s3xvY6kPFAKve3JFS6a9DPYFIkcMLQiaeFd18bUyjH2wP3f872XUeLmxyy9+68Fhd&#10;+rV9nLZ26E8iu/XWGS972YQ3vynNv/O7Hn7HV3z5sTe7xW0RvzGQWhwPimgtm1EbEbwRFV84a8VQ&#10;qTW4IgsIUl2HnmJEMYI4WslowSPRS49jzTA2ZRwbdunYDxkPWjq3BUpHKxWKQN2ELk1CaDa22rPP&#10;/JXmQ1+2p3rjF011+2/1IY69bdTiCPNGXIr4R1kUgFog5IjOW+ygwfcVmSphLkgqLOYBCi0+t2Cc&#10;RQksl5K0et4GMo8toqsBiy2zfbCM0qPSg5e8p4nisSTklW4RnePmGNp25x5q89mfGJ+cfNd81r07&#10;ODZvDP75lz7u4+JytOlv/SvGX/xtdHl0frfb/t1xu3+nT+fXatSnqiSc5F4aDEn0XBZj4lJL3IrD&#10;c1moIQ4tQ6uq/xKmrxFtEEPdK4N9YLeVrmRgpVxrYL15GaOtN4QQSnQeMjZ086kSxIXEJyJmpNBL&#10;bmQjkEfhoH/9pH3Pcyw+8E05XtiiEXJMGs0YeyaIEcwYdcbRzriREVcfBLanQrBCuGstEh0iPeq5&#10;pAkkEykd1lTKoj2gdZKPmDaFg6NOUHP1XGB4goc6/j1ENWmy2+RNOU++O1n8EY3Te8RiDpvn1878&#10;SW5rUtyTzF7xigJlfcWX7/i77py+9QWfsf0PuwP+0KT9KkSeZT7bUp1L0CSie+5emidIJb+ZBfAG&#10;EMIqO0wKaW5Q2Cph97BYzzXmkdKFKRvbFjgWRpxOB/R5mKRYNLuQivflUY/ndPXmhlz30P1Hp5Pt&#10;g8+yzY1NYhRUFk526X7Lp4oXFrF3lIi8d6QXNClWgmbMBsTUUcmLCbiA5MPEO8TbVccayqQ6KOdQ&#10;UqBahfgUJ3jC6UksG1eYGeruohy0+cJb1fb+9fkrTv6yHewdbF6xxblvfOFjcLXX9mfZ2Vd9Gpy6&#10;j1E7P+j7eOtoM707ptmr+8yLko6v6YOMc2073PRCErU+GF66Dhb42zYomFUhwC0AalmyKZfpF0E8&#10;E9yKILIEDBXxQWiGwvvIJVxPKtBS+rQ3Utu5DjK1XumVizDYM0on4elN2rq+iVvPm4Z4hUhEaiJf&#10;Qk0TAbjRGGxKZDMrbe80VsRiysLcQDLuijBxISI2xdVIsXSkG4pVQVCM1vvyS13ELRTwXdXBMdXO&#10;CWebsHG3d+2vNDn96vH3f+DOh44dS/ubW3zD1z70uFzztX18tnboT1L75f98nq/+2huYT/sHZ/3o&#10;X45D/D0L/uIML3GVF4j1hzSPtExOHU528YyQEUUK+9e8FuwC4ARcHPMhuz64vOGVFgQxKxtz5+S4&#10;4UMpsp8cz1omLq+MeXNxmSHNGIv5iG81n3kkndyfheazcggtIciizSlLx1wm1CrXmUpJGTNBZor2&#10;WqPxuumyJxx5iJjcUaHkJr2qiVHbbA5EJRdWxOYIlNpg81in9N6VREwGtYWWWj6I6eCP28begKZf&#10;PXdjvD2eudDtNofY/carH8MrvbY/005dzRw48mN/AujbZ+PZt7W7/kKFL0vO5zWNXud9v2260Zi0&#10;4haQHIhe4Og+2FBRthjlxXGnwYfjUqNvgTJaDPVelFS6hYss+sGgNVlvYMmhA2kFyQGJoebXywJ0&#10;WEMUxFscFSw2V4+b9Mqs2yeTWttLQ4xOKLF8TeyXCL012CGymYUmZZqaYiq57qH/QnSjRaUuesV8&#10;oWrnvvhdgSDlq+dKEwgITfaoe2byp+LhjST97dxvvLODu9v5fLa/s8Xx06e55e+eflwv+do+dls7&#10;9Cexvexlf8pP//R1PP36vdlf/ILTf3jrrdfc3u1v/koIzec5clOW8CLzdBWwE7QX8dJoJVScul+w&#10;fcSLXmOLaxZ07k7GUFSKIAZI0XGnRAHj3jiSGnYkcH9KWHbcpLSprFlMI+Nx7jaaNxr0rwvNtaTx&#10;p1mMIlqcuVbG3rK/mSAmhTGcAj4H7xTpHU++ICUJhkuJrV2G2NpLn/hhkVCja5H6E2wlN48vWewy&#10;Ra2gE6IqiItZpskdonEWA+90Dv5jDt2vnds8f/fYNg7G5wOzowluWTvzJ4Od/fvPZvsn3kXe3374&#10;4flT/vvO6B1/GBu9qnU+LXHwF0X7FwXCsZibK/DRFmgjHojei7lXdjsU3yqFh0Fx5oMmQl0p4iW+&#10;p8kHiDT0YaMWnRdZpDK0FLLjvSB9gKR4E2r+x7moJhIYIK4sMupUv7SToEk7UuWoRFi0PMYywZxR&#10;drYJTLLQ5CWJr/RiUFxCyd+HKSI9Irkq6mVEFKrGfYH/cdPci4aDoOFhy/G97uE94voWJf6Rox9o&#10;J++/0M3IIW+yN97k5m9dR+WfbPbo7JC1PanMHW6//RBnzrS8/wNjINA2m+38wvxaGefPULUXqebr&#10;0Xy99N2VIn5EQh4lyUN3ihLBWsINzwlEClkHlGxBHKHXAg8q0DctZw41vCPOeHvbMd8KTMfKPEZc&#10;GggtSYLPpUHmV3I8ft485S/w07snx1m2gYBIECGU3PmQ8/ZAsBHhYAx7Dfk8pSlKX3q6F1fsZMzF&#10;E0Xjvdb/eEIEsscgOME6xLpCZKP8lmFIF0Kc4WTUHZOmqoylFPq9s6M23Kfub7V0/lfz4fZ3ZDY6&#10;3TMjS083msM3f+YTcanX9j+zU07zrvP0v7gjm99yr3OTsv/yq+TYD797q98YH5PdC9d6aG90jVe7&#10;605Du23Y2JO1A4YjqlIolRJwRqg2EmSsbhuOxT77VamZnOyaQwriARNDCyGUgC8Y7eAjR7YyutNj&#10;GzNoC/FSZAYMJMyEy8yROaoXiHYe2t8lt7+D+AzRhHIgI0uMvSemKdvTjqunwvN8wjV7zqG9xLhG&#10;6EX5TXCJKL1LnOLemqXJh0LQu9tR2AX2cDmQHOaqPk3JznVT7g0yfm8Mchen8wO3/IMPzl7zmqP+&#10;nOdM6vdNhHCeW255Ii/w2j4eW0fonwRWItIlGeWXfum5pHnqdCR3HezP7rr3/gdufe5zP2fE/v07&#10;OWxcE1u/npiPqqcRbmMjb0uQ46qcsD5fhecbjfmR4ElNbADoKO1TBwU3R91oNBBd6K1E1jJEJy4Q&#10;Ah5KHvpC2h31fkCONY/osmALL1aNtSZYTLAMdAXKH+D4oeyoyuEwcDaFXlrvZg2+H0ld380ukO08&#10;uZthqVezjLh5UK0CPIaKSYhJA2kctw5ofC95frDv9z4g8zN3qTfvPbP1/z2wOX9BH2YBH8+ZfvOz&#10;H4/LubaPx05JRZ7w/X/5FPgXsPE/Tvv0uTu77Z+c37WmfR/ZfzvdNebgJ58inEL4gtv0xndcE9oz&#10;N/rB025T7oG7H576dS+aSNc9S7tzF8JWmIZZ8CaHIyHv7t/Ymv0NSfHlfdy4MlqWJJA9uIuXjsS1&#10;KyEmeK6dAUtyh5qmvvh719fiPb3uEWWPKI4FI6TSsa1E9iXNpO40orSiYB1DU9iSIhCQHmqrY8nu&#10;ydrTuWt+fGsc/8Nkunl20l/TbXe7+TOO/KFxM/Zb/8cRf+AZI7CMzZQ3v2vKzS85xPd+77r87FPJ&#10;1g79k9BuueWOxfNTp+D48WvswpkPTrc3t6bK7AFzf4uYc+J4x01fcFpuu42wd+fVbX9cJhbbowez&#10;/uUS0neK5U0JtXe4F0KcV3jcyMQsbGVjJMZMinRFsFB6QIsBidYbPEDnU7pun9I1I4PrMjoHBghc&#10;XfEcC9zeA8lLOZoPZUO1Jrxk2kE7l/zQndHtlzYmO38kJhfcpmes29vXLL2mLs9IJhvtguXkB0Bj&#10;Lt6ap95Syt1pCR3ffmO3devc4z0j5vIhJt1T2R/9MXzzNz+el29tH7fJRU8P6tP9i7ZxuAnnwQd9&#10;665r7WBC4vB7CQ8d50J8gOMnW3Yf3mA0OUM7aphbKeK07oB039YD06N7fzzZsjeG1H2f+c4zXWt+&#10;W3z5DaqmQRnyhf/hZNC0RIwcygYmkEuFRjxHDvs4hdPh2hM8o56pFE7ISnRocWIyxKwS7KiVG1Te&#10;vhVFx8wHYuT1X/HV97//H7/6af7ZN15ga7TH2d8+wpGbz/KXvu/sGo69DGzt0D/J7dQpgEdXbHKH&#10;u+/Gj4zH6eCKabr9j8LBa77v9Jl/9+9OvDkEnarrZiKhYu4eCr+uEnmkNnVoXWi91nHX+L0w6h1x&#10;E3U8i+ChNLNYtG5byZkvspcrDHuvfr+kwb2UiC+KyHERx3VKyGffHX32nXvz7r/vfcfTD3ZeedrD&#10;0xTXCKkjCQQN5GRI1FKz3niRk9WEastUE+31h+jefIa9m68CWefFP/VN4DbgNtijPD5iu+lDcNvT&#10;9qf/7Pb/ujnTzzEbXZtkMsJdMCv56UGjzilCRWYrdZMDI34pL7ugsuDgPUaiVKKU3Dn4UiuhJvwD&#10;tbkKvpJMot6fpUlTLYxDxPej2fTVr9rxV/3APcA9H/cZXNsnn60d+qewLVG/WX3Aa1591Btpdt27&#10;WWkgtkrgWbDNFo+IMFIp3aZqCUwR57BCyqmV4aUl2iDT1lPy2QtSXjm6U5S3DFL2ymgfxF9qc5QF&#10;I9mJOp/Hfvbz5vKr4Z1HyF/0Ic7/6Eng+GN52tZ2udttJ+CF551ve95+/t47ft109mUyHt3og9rc&#10;sEZdVHBITZcXYia6Ur62sOFeGBx2QaKK81+O/cV6wL3qOS7vyaGD63C/lPx87X1gzHOr6dnPbh7r&#10;s7O2J7GtHfplZs99douSL3Qmu1I9p1fprEE+1uqkoQ4NwgiKdrwMDreotVltT8qwKJDa/UQKdOiL&#10;0ppBr06rU5eFYAxVy2Vpi4jeo7Hbarw9mzH72Wsfz9O0tsvaBN7qjL7pHm829IO4fOgAv3EBOnkl&#10;mQ6tfYdSy9qyd+Hsl+DU0lb6BrgPO5abYejcVhTeijhOUZMtRWbD4QYtaF8gWgF37fteTHUNrF/O&#10;tm7ofLmZQN/ZzN0PyuK/QOBSleJgKI8p1awRaCl9lnU1dF9F1QvTbeUxSLwNOccq6OFSW6TW3KLp&#10;o8pwFnRSkM4fsmT3xbWg4doedxO4YUZOspdFzhThhQKLy9BmtxI8h4XpUs54BekansjK39pjfThI&#10;WRzUz6SO/Qq5a3XkA+Q+LLpr4qvehgEnJBE1s/WUfjnb+upfbmagk9gj0pXUnuClV2T598GZ1/lG&#10;ERq0Aug118fFsjSLyYohUs9c7PFXo/RhLqv17L6Y9Va2BcWlCXpmrOPTYe3Q1/YEWDI4yKFP7vNS&#10;H04Zr3XILsbyEJmzOsqHLVbNl/wS9xWnPhxoucdQzr5oFnPJ5tSPdHEXURfV3l3zOkK/vG0NuV9u&#10;ljNhyizHcMYN8KZGCbmKuQimSg6CY8QstAlCWwg6GOQInQ7JbidbYe/KMOmxFLRY/EXIEkpZfHY8&#10;137rWTFbaFuBaNXwSKjGaQyhc1kP07U9/pazgiZr5k3vTfRcGo4XipqHEpVr4YWUNsCFvmYAHmv6&#10;qWMoRSvIVU+B2AeUqySlrHZMbL2owC1S6l7Y7EUpsfRBsFwRMxPE23LviXjbiOe8duiXs60j9MvM&#10;+j7Tz6YJZH8RKQOyEn2voH+IDD2afJE7ZCifWYB+tvJvl0TcMjjr1WheGFqnDh+23KvA814Ieybt&#10;uGp6rW1tj6+pZeiagHtgFUlaHY5D5LxImi/H9IIEd9GOfslBLj7uEJX74j5bfaweatVxF3n2nMXX&#10;U/rlbeurf7lZdvaCmkqYr0KCjzK9LK3CeKvw+AJyl9U9M0sh9uXDHzGxXfpZj/apTuq7dn9+PvR9&#10;9xH9tLWt7RNnjr53zJiDLdN8zHVQhnl0zsfq3/9pwfdFODpc7Ogf5eiPSEtdskUpj+vMYnZfT+mX&#10;s62v/mVmngNHUsyIzutEgHvRkF6k96xAfu6lxlVFHjGnLKegEomoOqKDMMZA+lk6dxGWucXhYOVD&#10;FguF0uOd+lzo591WunCw2ef+MTwja1vbpebw3D3rDxS9AAAgAElEQVTSz1wnkK/N6te4qJR6b1n2&#10;ErgkUncr99JFNgTuCxsYdOX+8MU9csk+K6jYoqSNSzctIsmg5CQphGC6ntEva1tf/svM2hSZHaiT&#10;Q49piRHkUlhw+Ds8f/SQY+GgB2Y7VlpBLmp4VmptazQiAyJZX/slR1x+liDaPEU2Jk/v3mXw3Hfy&#10;iIlvbWv7hJvDMx6GO7aEU3dtx+bwl7u0TxWh9BhfXXUyQON1v2oL0OqR3nxJihuQq0Xp2urYlos2&#10;90cehYs8vOGOpxinFuMjkbC1XT62duiXmXUyZxwaQ6WXhTQlPNJ5X8Rj/8hcqRj+CDgRVhcHlwQY&#10;j2K1sZUIjDZPoM3nzM+9PXDH84Qv3f1IvsXa1vax2Te9heavvQ/ec4XwyjeOx0360hy2bw7STFS8&#10;MuDkz0bUnZX68Ecb4JcsdC862GpXwmq1/8ElH1HeWvxPCK4pRrUi6rS2y9XW9OHLzMLmjLN2Nm3a&#10;tVNkgPWkstFtOUl4Rq3ouweqgEzh2RLEUE04HU6s0GNfpF9JLHLpC0xScUoTFln5CGFoZVljkKG+&#10;V0AkkEIb8pyvHH/28981+8L7/5P8ZjjwlzwIr/9wSnEfKcP3sYr01wzjR9ql5/qSc3Tqt4CubKct&#10;kUjUSKSHCKmKpCaPYB08+xgcDXDT8x41n/3RfrfJl3yQcGxK8/zz9BeEPc40R75/91nztP0VFja+&#10;vms2rorlDqgla/LIoHtFa6G8MUTciSIVSx3eqbDcPbEY6ChOABJDW6KlRCyoeemxYEWl0aS2Vqeq&#10;xDlIyLikadelJLJWirucbe3QLzebTDnSYv1cZ14gdyiO1Qshvea8fWC9s5SfpDpbHJHSSKUEI7Zw&#10;5j7IZvklMOKQNpfli2FulIuYwbKISrwPMLriRj3wH5qcOX9y+jn+87zyOQ/Eb7nHVaD7F09bfrGv&#10;fptz+NdhluDCfPm58wtwaARtB6NDMM/w4O/Dr33WJ9b7/vl/7ezfDHfc+gk97CetucPr3kN8472k&#10;732KAGx/6/tdbnhnGRoE1AOWZ+x2D0fYazGLaXRNmMwfDt4GwaBp8VmXHYlG2DHe8e4p331zv/WL&#10;H/D4w+/CLWN5KcyiUhadSsaqJuqQ13YXkIBqxERJ73sf0//nejn6T9+8rXtypW21Tz3U+OfM5/Yl&#10;YePwC7t4YmyMSLIoRiv0Tq9jVARqO3Ufuq8poEOtSL0HXOr9srrgLaVrTlFQXOJXSyhe8Ys5p/Xe&#10;caRo14i7e9WXE+/M2tyt+aOXta0d+mVmsxm0LaiJ2UUtHy71b0u1q0EGdng+vC5z6FBQU/LnQmbQ&#10;ryo72GIyclkhBKnhKljQi/x++WQtqXYxsLGk0ZVXxnzuNeO0+9L0Q3/yG0HT29H4nu0fufPM7t7Z&#10;DmLi4QczV2xkbn/o4qONDsEH7xBu+gK4705h94hw/cPCK9+oXL2p2K4enZwUy3sKh8vnzx922dhx&#10;y3vqsyDs7OCzPfF2p9CVOneVZDI3D9Lb6en9Pbcf7rn1Vtv+2z/t7fWfwTxDZx+k8z3gjqGLzqe4&#10;Odz0HvT4DP2ZPyZ9/Qskve517ZF/PB+3wUf9yNvuIO2geizo6LibPyXK6Mbj46tOiOSd7Drqs7cW&#10;j6mlVOChufiGuQcVD9qkuP3Cc/Z/v+fAkH0RZu7sI5z27KdDkJmJdpGccOmDSOrMukY1J8viLiFA&#10;cJFx0HA8Xbd3dOv733ld2tt+bkd8CoyPyWRyJOlI59ISvCGQcHUMxW2otPRS+aEgAUpbtITHVMb1&#10;ULEmsOSnDLLI9TEsfKUQUpeN3MrzlcZuy7O7mh5bwFxFghbR/vTpxsbjNUp0OdvaoV9mNp/DHXfg&#10;z3ya9yYgoiWSwZdBwKpz92UF7CBoNYCLCpgXR2704B0lhze0QB1gykEGlhrVBIiKR8MVVHQlJ1jn&#10;QnFch+5tKlmPHIq6dVOw7rOjd7vq3T3JZu+Jo/YB62bnbXt0Luyn/eY5T+lDaGxoVwkBtacGS6b5&#10;2HNCviKHbNJqTBM9mE00bIz3u/lIddwKfQAVt/EBF2YZiSPRUcNuVnQ7aBcnnnvcfE6yuZDnWD6Y&#10;2OEP6fMOP9S+8I5zGuw02S6MxHb3/Nrz8B8PNkZ/2ewHXoZ7Zt5nOPWZj/l1flztVb9Lo4a//x2k&#10;n/t0sVOv227v2T4Wv+dNT8+Hjzx35vasbPEanesR0Xg4S7OTJG55YNzofJREFNEaVxdajw5+0KGw&#10;wUtsa06tyDDE3RE3w1PfjrpeycELPi1uWdzNg/VzCqrtATVRFbQxwoQgTQ4as4bgGnFt6TUQzBnl&#10;jOgcQ8miuImYDhoNBkEQVSwaNBlpMh4qpD4sZleE3p0efI5IV55LjdRt2WltVVJ2sBKBL1NSy8x8&#10;LSUtMb5Lli7GseV8/jG+2Gt7MtvaoV9m9tBD8NQTJw3zHi29F4epYTCR5XSxmGD8Ej3pgc8jDmTE&#10;e0R6RFJtOlE3WnSVouwtViKaxiFKeZ5ZqGINVihI4ppLjj0jWBiJymicjTG5Pyb0f07iTqKZ5zDp&#10;c2MpxxBNapndAnswES2/S8S9/ASz4IpmRPCgLk1NUAZEt3KZPkVNGymTfZDgBPGMWHaV3sSziVr2&#10;ce4R6119nnO6IOKnY+TMyaj3dvo17+o83TmS7u7zB/n+rcnkIL/i/diHRszfcIJP5rz75NRvoRIx&#10;b5jO+iMb15+5Mf6jNz4/cPT5Hjae6XHjBry5Iulo00SjCKJBajWkIIL0MqZkiSnQNCyGoogvot0h&#10;6J0WaTapRIuCoYsHcWnLODHM88DaINMMiaHS3XRYshaIXNCAlR6klG9lBDcI0KuSpMFNxHUJsSNU&#10;oXWHkcPYYZQh9DyyYsRwMYQepMfpqtNPiK/qNgz3li+r2mpZ56PZUuKp7ClB56PRXRbC1ifi0q7t&#10;k9TWDv0ys1On4Od/qkXFOyt4+aWUHuDD08bkokeZZqVC60U+dlXH3ZY71UirwJQCMUAj0AiSWOmH&#10;zmIS06xiEnHFhZ4smdwGCebuvYt4aISNVmTDBacXoaceZ2UiNPE6b3ptSykEUawC+4vfUKFPEy0d&#10;5yidr8r3ygQcIrgrxgjzMskb5u5O50qIEHCSZ9zFDFIg73qafeD4IX/H3PZ/Pzz//OvP/2+f9t6N&#10;b7rH/Wlvw8yZ5/Tkj9xPOS13E3xGw3mMQPa9a6LGv3Jk59iX9WH8gp54XFwatFH3SCsNiEjWgvVk&#10;F1mccWEpVIiUjgFV+8DC4NVKEDu4vNKop0bKVhy+GD6InzsCIZArsSxLYKFSuICqCwJQhqWiLoIo&#10;ipMIdLEqKVmRO7bFcQVVhq4paIDcKowUWiAMDnqlHlMcPOEDGU4zkMrzFee/el8twKySsGd1oyF9&#10;P1g9Lx7ED44cwabTj6rz+9o+xWzt0C9HU8jYmeR9aozWUDc18UEMiyL3GkxpzInuaHbMtEY7mWhO&#10;llQIOq5AxnUKYRe1Ofi4QPEypRTKjinzdoLQoWPBbVT3Fzw5kh03KaCrQxapDGKT4g4Espfv2hji&#10;jhcJWSkdp4qTEJEVhy4IViqO8NKq1UtDLCcsSHriZYY3cZCiyS1UhnKdNvvKMoZB5FYQKQLfZVVU&#10;GATZ3N0z4qIgo95lJHFybJr2X5h6/xuTkX7d1g+/581qszfh8fcv9NP7GuXAv+dNJJ/Cqb/0uA2F&#10;j9i+8w2EdDtdfJ5uy21H1Saf7tJ+oeqJL5qa3oAePuLxEAj02T0UzSLpq+ezUtJQTrUUWF3cid4z&#10;SJsWrXKtyZriuIFFR1Kg6BxcZI4h4rrSwGeFFrIKUg/FFILAoMAyQPhW2pe6FpabA6olWl60PguO&#10;BYFYnLk3AuNco/OBAFeQKZGEa1eh9QTeg0wRP8CZgSZca/7cBDWrXNIA1tf7DjQXgmkKpeWwuFRy&#10;n7mmBkHFQ7Is7dl5dyRPJmc/oZd9bZ9ctnbol6F5wdRPW/K5ureIkmQFFq9cNjVHzGunNchewVF3&#10;gg89nDNpiEDkAA8XkHQAbK5EIWF5bAzRHpqATAJOQFTxzvHOIQmeBMxrG0mvUGyoKL6LmA4pRS6C&#10;K4eXXuK9YWIXwsok74vulsM+Xlz3cHZQYu0vN7xz8d/VfZfR0jCZ44XT19SI3ylt4yMetiSMNrez&#10;93+ePH6RyPxm62dv2x7Lf++7/o0z331HY4fP8Z1vpT+b4V89OSL2nVNvZt4nZv39O5t67rNUD39l&#10;jqO/kJqd67pme4SqlKa4BaMhuJjUVqLDCZYyBpbpnPIk0T76h3p1vLJEbsrSLj5iu9VtHnmMZS+B&#10;BVBUx7gNC7OwwhLR5fE8aMGbxKEBQkFoiI7H+t64h3Yo2azLPKfcD9SH16YsMgP2QPZA5wXVclAU&#10;rVUh5kJjEHEaB7VS/jmgGcGh9CLsUdOyOBefCeHhlCNfc8vaoV/Otnbol6F56X1+NmfZ9WjbJlQ9&#10;6OLUi2Ms0W9BlSsCaVYceo1yF20jPCPe4UyBPZw9kC3cRxQssubTV4OrkJG2R8XwEEp57lxg7tBL&#10;cexDRGK+6Da5yDMOv4WLnepiXq/dq2DZnnr541b2ZfA5j+auH8UG5+IrHeIu+oflukJEvSyerODM&#10;VuJJ9xbTSTDbPmE6f7Gn/T8vId23sbH9O+T9nz54YP628fU7/eSXznD2lqOP/j0eBzvyk28hn+/x&#10;FBjBZwY5+r9mRi/RZusGDxtNjtu4BkR7xFJJiodFG96FRqrL8nyunq8hdn7kmRaGZn4Xvwv5kmTQ&#10;MDYfQQkf/t3CYl9ZOaYvSssY9GIAyLE6bZWyDpWSIvIIRJDgSGMQMxIMYlfY7QyL14HElsuClgTM&#10;gSkwxcMFCLtAV1NAhcw/MNzFHXWjdaF1iFac+MB6H85XQaPMXVzE4zlPo7OXtG9Z22Voa4d+OVoX&#10;sBDOi8UHM/Ori8OThcN0KVFDqS5z2iyMCITeCe2y81MBmIUAZKYg5yCcxeLDkCaItCVwtQDMCxTp&#10;AZNUIEtNBeJsGsgKXYSZQ+d4UiQLlhyS1+NoRQ9KnlKshi02uNalW5aV2Xt1HbEaUAuPLpXoq9ut&#10;vj8QlS7d5sMInNggdFuZXcWxBRe0wPdBBI0hxtERZX7U88Fzcf7y5Pr4z8Y3XPHv9u85fV5P/TrG&#10;BeDdj1/p26lfInKU6ekZk2Pjnf4D01fI+Ph35NEVz8zNhExyNFZUw4GGXloZEIvFQmc4VzI49RWr&#10;qZFVOH0JhTgra7al0wayXryEWoi2DG/4xYszUanLs2E81Bz96pcNZTvUoXE8gATwWNjsGmrkHnMp&#10;S4s9SIdpZtEedZA/Xjxq61TfA/ZAH4L4IDSnIZwDnSNmqAvimaAQsxDNaDNsuLBpQpONRhQ16raV&#10;EyKUMlAVjMmDoY+nuVRHfm2Xna0d+mVob/6Dff6XT9+830e8z9AXFNcjYEsJGanRQ5OFraRsayD0&#10;PZoyOQi4DVlP1A2lw9lD5CweT4NtQd6gYtAgEcRxacAbfCDP1Xpel1Am2BghOWoFfpdMceomhR2V&#10;KP3U3cv8lSg91g2Gmb1Ex0shEFY7UC2R9Qq7snzj0bD1FSsLAMEv2eDPjIsWNO1h+eACmaYkdEtr&#10;WOlRyybeksLGs7LY93d/8vCXRjv4CePq34M/uBDe/SWW+e6VH/AY2T/5AHF6P6m/u439Mz539sH8&#10;rUEPvyTJ9iHTxsRFcrNRU8tFYsiqs9S6zCvO1Rbf1aEQCPHF2qcsHAUfHLSUNMmwGLDhyqyG8NX5&#10;DuYVii4728p2K4iAOK7DoqBE/gthRCkYttT8OOolAlcKa04NCXVZpsWBiuaaXhr6mue6cKmDkaF0&#10;c1ad+TmQsxDuh3gvhNMg+0C3GE9BOhozGnNG2ZgYbKNsZWizl6/GJciUl98mEgga3xfnPHQhHXzM&#10;l31tnxq2duiXod37wTmv+Nf37/7UT135PpEWk5k4Q7QqJUKqZKCQnY0eDo9bxrmn7w1vKL4YKw8B&#10;pcc4AM7jcgbRw7hts5DSUi2Trnl5bdXJioNnRL1EHCHjjRayW43ISYp4gKy4CZIMsRKhS5KisJlZ&#10;dm2DhZcVKSnMpfnyj10Km8PAH7i433S1hWytLB31sIgYfPaH8+6LDSBrrHyELCrieMs8jCRgBVqN&#10;vs3mFV/c9OOnx9S9ltHX/vv9/3D9O+SmB9xv+wgu8MdoW6f+B2nvDLOtqyZbefJlFjZf2Y8nn+Eh&#10;RGhBWxGcxnpSCAR3yaKkUAlsvpr0KPndAQZe7QJW+GslIrbgi/WOSF1YDgs9YXWJUB36JSd4aJYi&#10;S57EoqINyLEQIssHV7a6eFlIaHmviByV8rKysCjO3aWvUfDw+VYXosv68mVU7AVilznIlAKz7xVn&#10;rqchPADxftALZRvyojwtkIiWiAliMibJOUTDpHeavAK5w4LYZ2VBLSLBguo77jpz197RyROXnlnb&#10;k8PWDv0ytP/0ujO86lXHvG3ju7PNOs2jVkJHcdFOHiY8HLNETIFr0oj7pefelDFTYgILoMEIBalE&#10;OAAeJOkIdBORzdr6sUYyulVmJVMWorICeAeiBYL1IZLVmtdXaAT3sIDXJcVFWh4rufYyOQ4eV1Yw&#10;camQ/aq3rX9X5OZ90Tu2HLNI0a/iuXX+XoGDvSbnxRwxw61EXDK0pV3AvBeD+0UelypaMuSa1UWs&#10;CqYYeKSLWzeI9t+OHXxe+J4//kE+tPXrdtV78dMb8IaTfCKj9fF3vwXHibZ3Yut09x1566pvSM3m&#10;CRfRJAHXWFIwhckvhmM6UM5KXQQyRI3Dzy4VC66QGy9iLEItSbPhMpdztZBQLWfOB5L7MtgujniV&#10;zK4r/ygrHk9qHrt84aXccD32kowxpEJWOp7V31Bep6pw40CogyUvH261DK0uVOnA5+AzCvHtXInM&#10;wwcgfhA4Dz4tioqmNGQaEg2ZUe+EVBZLVxicTMI4FQZ8GTSyYLiIC4K6i4hI2HULf3zl1VfbA/fd&#10;9wkbD2v75LS1Q79M7ZnPHNF1vB2ae4Pk66RGzsN0KIMyizkhGUdT4GQ74sF+j653mtDgZVoh1gjV&#10;6TAuEPUhXLew0OAyBTvG/8/e2wfLll5nfb+13r139znnfs+d79G3kIyBEAe7Ao5DmTgGlyrYcYFV&#10;uGKjMkpsUwFBXEClCggTMMUfEJuyTYwoRMp2pUIkksJQUIaAbVLgz/ijkCVbtoRG0mhGM3Pnfp9z&#10;unvvd638sd539+5zz507o3vFh2Y/Uz3nnN27d+/u3befd631rGeNYaxuGNt4aHBXhKbmQEtFnsgS&#10;aAlhpmRsQtZMKN9LU/AYbVemjRxpRNNMUu4l+0ChWJNRaDTuC2jeLgjMit8nbCfBUnjDIpPhBjJI&#10;/O1Ea1z2MZoPftgeM1LVEc1uM8UWuijRaNBrNDQG3izS0H7lorEf7B+9+ufzW9q/x59+y1HzX7zs&#10;w48/mM/C8s/9LIR5zxtbPfPn8mLvPUjbqonnJklpzcNQGdCoS8u08FCJsNSak0TEq1HjpQVaK61f&#10;jGWWyCNH+kR0bFGcEG59hrpCCNLfrmO2Kf2wVIjFUtgQ1Te7djtMjo2Xz0Ql9/oJ2GZRYt9C2mJA&#10;X8i99JFXT3YdIgWUDDgGuVXI/Cboy4XQn0fkKvgKoUfMSCitD3QeqXbNgubMwWA8IQsu9I5moi0y&#10;b98HCe2IR7dG48Lik/2q/eV3vuOI7/z2+/8szPgPGzOhv05x+/Yxi8XyE0n0V7Rdv0nV1C1tAxdq&#10;3Q7ImWaz4aFFw0M5sVn3eNugNY+qjrmVL9MB7DomnyU3Pb3fwPNQGr83YHvxBZkyeAtWp0OVKGgM&#10;yYpISWp6e9JPpEM8whWpU9xGRpbxvpo29x3pm5f745g+3VxCb6tKLauPLXakLmXlUhYCta3OJER9&#10;Dp49Mgb1Nnj4iZiMiQqz2ncd5xvcFe107kU+JrhIEsSwZuGWHnlKV813L1eHT8h3//oP+6f3P7v4&#10;ul/h8M/81vv5GHDhu/8VwwDDYG/Rpv3T68XlPzQ059u9Ye2KSPYWL/lvr5+KMmyE6uRWMt4kj3JM&#10;VYq3jjWGNBKKcDxIu7q6CIXQJfi1EvoOJtrt3UTHmFYPi+EyhKWQt5fqfk3FC/H5vLMmUj48dRQg&#10;qSxmK3lbieoLkUsmauSbso+V349AbkSKXW5BcwX0BugVRG4ARwhr1HsSmYZMW8i8G8JTYdFnHs8N&#10;j+eW5WYoLaLbLEzNF5XlrQBry/ov/sgf+djzv/RLD30eV3/GFxtmQn+d4s1vPuIXf/Hq7ceffPzn&#10;FP/q5H6G8h2pUr9ES0I1O10/cLlveDK13Fj1HLVO0mi5HsxI9QtTekRuhruWHJG4QabHWYFfBs4S&#10;TGng+yWPPZQIPRH9QW1EUHWiVVUlSampy0B8temYFh8FUpVh0MnvE0y+z/MrpazHOnkR9SHjwsEn&#10;zxF24sU6rKTrxxJrT6T7B8HXFt4iJaDDZBxI52PN3jGROginsKZirYoO7k135nGa5R9vOXpqePuN&#10;vzQMw+f4yz8Df/Z3fl6fgb3v/hcMJjTN8CbY/x/79vK7Tc8ftGb07VKMci3GVHW8bBNHNX568mLl&#10;K0gneBfrNFrD2xyaiMT2mo8kzpZIoRB1JVyZRMqTayR1n3KJdl5NfWy9WYn4dRutU4l6ijFtUs5H&#10;Jyn3iTWrS/xNj8gaZxOfWzKUDg9JL+PyckTnzXOgNxBuIdxGOEYZSD7QuNGJ0ZmxHIxuk9FN5lIP&#10;b8gLLh47i96hGhCzXcdoWQAajWtqPufm/8+P/dPL/nW/98pruvYzvjgxE/rrFGfPrvgLf4H1Bz7Q&#10;/ox7+4Jbf0ai5ul4zFIFwGN05GJwzq/gyb2WF73l00cDlqBJDWpGYiDq4PHVqqxoxBBZIwyY38J5&#10;DOQSxmFJw58DFmED600wwfgzgTZU4h6VyzUVG3nW7fadenX5CqzR/U4P1ORNuNc87WlmoBC614NM&#10;zsnRksIt9c3yOMlEqn0Q6AXbgPeO91KIPv62XP6u2QWRwvIiIuopC4lBSBvW3ZlHbdO8R1e3WbP6&#10;i+nfXH4hf/UL8JOv0Rf+T/0TbK2w6N/gw8FftMW5b3I9s2iJpP9alJwaUq4phLKeEgE1cnJoDOkc&#10;Fo50hOVAuKGE8Upp84pCeklfA7vkW6/jZJucvG964ndrzTrt2HVxwOTver9ut8k0cp+SeZ48ph67&#10;+C3ICugJEdztkl6/guhVXG6DPh/b2aD0QeYYjWdanM6cZXYWg9FsMvvHmSd9yaOWWGw2jDKDclpR&#10;hYhPlgiot+a2+LC7/cqzn9m//9HwM74oMBP66xRf/dXwD//hIw79x7HmV1W6t5Ii11x0QSJWA1VH&#10;LbO3ci41DY8dnOFz+TbrTcYbQbtam86RBveEe4rZ1OkI1efI7Q16fxm3y4jewPMh+KVob/P9IHDv&#10;GEM8b8CXUF3efJv6ju/kGq0rWlLndSb2WB+t+096l0c4bL/U7wKp+1RG85HdqlXpNm1fthf1PQjW&#10;lciubZBFE/34Q4qW/HVxxttIDKmTQvy1dLBdjAg4WReepZGEsWkXe0u78N5zll66+YbVX+MDbzvk&#10;a15w/vmrvPhP/wRpENbHRwdnmke+Y9h/4puznkmdr2RQWKc9EoM0vsG02xqvJFANYdrQgnSKLB3p&#10;BugMawe8yZN0uhc+LSRZRoWOqYnxQpQFzLSWzTDuIxNGn3Yg7uIkkVci3mabdoi7utjVdEpdSFid&#10;Flij86q4XAGbcHjjGPSYSLncjlR78xKuV0CuA0cgxyADKoa6kTyGxTTikWp3p8mZ1A80GR6m4Qlv&#10;2VtnPMd5tyVLVPrOXYrEXRxH0003/Sc3bu6/sFj0r/LCz/hix0zor1OIwA/+4JK+7z63v3/7n/Sq&#10;vzvRn4MkjiFqHjojRdxIA7gZ3Wbgqb0FhyQ+thkYUqZJHY1raT3zsE7xHF+F2cPqlVsgGdPbZLmO&#10;yUu4Xwa/iNtl8L1yWxZST9HHXtPZxVw0vvzb+JKXSqjBIMJEPT+yyl0ou3JEXQRM9t9GZjV1TxxT&#10;qiHsNB1PROij8EBxnaaLI6J1H+JYXYJO8YXCxmGVYC2wkSD6waPEXOr3VsReRIOSCwOqLsPehc5X&#10;9t7F4trh+q98+G83H714bXiV136he6yb42bv7IXfmxcXv3nTnkuCsfGOLAnTFNGhGC6Z0TpXwVrH&#10;Fxn2MtIJ0hneZTxFep1Uz6LWDeq7P42sp2Q+TO6bpsbzuN+YLboD0+NUAWVZDE0zADuit9rfXo1f&#10;S7taPQetafS8FXAyBEHrMXAIcgv0FrBC5BphHHML9DbIIcg63i73IG4baDzT4Cy8pzGjyYJmox2M&#10;ywO81RdcWgu6MlIW1MP8xmN8MCKOknBvPYuroP9am+Ynlstb69Xq7Ku78DO+6DET+usYfd8hcn2t&#10;qj9mrn9A1X4PYo41EgYZbRkEEeYW2aBZD1xaNbxjucetdeYFG8iaaTqNuqqHEMpkTQiMEtk1tOty&#10;hMhxUQBfx+0K7ufxdAHsHPhFsAtg+0Tt9iYypuA7nIZi61W+qickP9bM2f59kqh3MEnJwon9y487&#10;6vGTyV2jRdnJtP9Ehu1FvS9Mtg9RSkgKjYTfTpvwTXmZK6D3uNn2uOqldd8TIo4Z5G7v8U6Hbz+n&#10;/Qur33r9h/nun4I/95WvfNGf/gnc4Xx76T9aW/udgy6fwgc8NZK9ARQ1F5dE1iASAGnBOseWFmS+&#10;yJGZSZmcyhQxnUbJRVBWfQZGr/NJet0doZ+o2ydR+kn1eb2dlm0hnmO8bmPphd3jeZ787kVEV0Ru&#10;dQHh9e+STmcdv+tt0OLFrjdLOv0Y/Agvc86FNSo9jtGU6XydOx1GI5nk5e/BaFfQ9plLa3gbC55Y&#10;KwdrY5GFxrQ4wgWhK45ah4i5p17c9m+7t//3jauf/sTe3nne974XXvmaz3jdYK68vM7xvd97wI0b&#10;h/rmNz72HpOjH9B0tKfekTGydGKaccloDn5efk0AACAASURBVEuNTVKOu0S/3/GpzvjIcJOrB+D7&#10;HXQNfaMMbYwmzSiDKiaKi9CLllZyJ1sLHJB9wSAt4mfx/Ahil/F8PiJ11RKtL8EPys92+4XttfY+&#10;SccDEaFv69o+tRebwqub2YScp6Q89qHXCFyLmr48d62fl01xDg3j4sBbtnX4yeKjusZlRfoGesWz&#10;RrR+LLAyZAXaSx0LR/jTldSrRgO9+eBd7l37a796uPrcezs5+LkW5fDP/rbTX+/THyTZebJ2F87w&#10;8A/2y8t/ILdNQ7OHx/QRYFuolfJWSAO+yNgy4/sZlo424apmOmA6gPZsF0ilh7vK+n1AZAM4jjEa&#10;B5xMbcswpubHfr5RcV6I+NSUe4no69NPA3e8tNh5uA9NFw/UoSnTqWjF6W00iFkhusHTLcKPvfqy&#10;Rw1dPF6HykCjGWFAZKDLGxr3KiukcUMsoxmWK+PC0cD5TebN3vCmTeLMkdEMTjt4dMBR13M9ycRb&#10;O4C08tyIDP2lf9z08p1rO3r2cH2N973v9Ms94/WHOUJ/nePGjUMeufiQ6frgHw3N8A3I+l0prVKy&#10;AzHURTcAIqo0DmKK9rA57Hkiddzu9lmtD1nJhr44ijQSddQhJdSULFJIfRFWnDjJe5zbNHKEqINf&#10;x7mO8TxIkLfLIkicffBzRK29DHwZVfFd+ZnY9rMnRkNuBJHaDjeBM5naopMb0T891uBrvzulFU4R&#10;QiNwKkmP5uQKsipPm4AmnHiKg1qN2l3bEAUOCqn83hLq8WONREmO5DUCjou74II33oohDJz/0mUz&#10;/E8pr9+bhRd4+v+7c7b60z9Bsg1Zb3R7m8e+1RbLr+8XZ5skPcmcPkWdoL4tohbGLQlsafjegO8P&#10;yJ6F37kUexkZIFUb1El6XQbGaWOjg09GpC+TyCa+5zvEGt7oovV4ddhJid51krqfJFhkXACc+ICb&#10;UacPxHUtNz0qz9fjWgVuA/gaKYQe4rc1Tl+sjeN1qfdIOX+R6HlPbiTPJAwxY2HRltY4JHNay5CN&#10;ISvt2rm0gSdY8GiGM8c9y42gJjS2+zkVb7wTUHGyN7i1n1brvj8t7dnFap/3vm+erjZji5nQX+d4&#10;+mn44R+8wMoPX2RofzA1+28XP/wSyFE5tfqtKVSTl2TCojcOjja8+fySpMJnD4942QaODiI3L42G&#10;H7xKaXFqUJpx3nV8XVu1U8Flhcsaa67j3uG0mC/BF+Xv/SB5XyDsATUVv2BsdWNRtqfJzzSWDSik&#10;GMwllAkx29dXI/IJoY9GNxQDnHBJAWvAm1K3L6WAseWuPncln3KuUkZ24dvIXRxSUxIDBqnBk5Za&#10;fBGVbUJoZ9XaNr7zxcTcGhORJW26+LXq17/t8OaN79OLDx3ZBx3evSWHxoRBu2Z/88TXmB58u3T7&#10;e0p2tJGYuS2TTr1wbvMWbBEpdt8fYlRo63iqqepKxJWgK3EPZdsmbpLDbGfcd7WNimWS3pZVEZ1V&#10;cgcwZCJci8VAfROmJZNT4AThlpZGGYV3OWredcSplFq5ZKROSJMBke2CJLlW2SNSP8GeaWRAibbN&#10;xpymiN+SZdSM1qAbnKY30uA0feaRnHibd1weYH+dSb1smwHK57OMYHf1BtGBLM7GFtfdlj/0yGPN&#10;Tx7dNr75Wz/9Cv+yZ7weMRP6DP7wH/0E/+sPPMxg+aebdvF/uec/kWRzFs2IC4a4F18Ul5gapsDB&#10;qqcR5ezeHpdp+bX1imelZ7XIYA3SFs5EaLQnyYB5IvqbmyBzV5IJLkNEhjKEWp4elWMcxSXFUBca&#10;jEkE7h34Ain1daOJHHGtu49EOzFzF2X0iqv+36MJTY2ya/q5pusr4e8BsdgIQ5zSXkfNGjTlZ8eu&#10;ar/WZ0ukWXvqEVQKOYgiKbzDc1k4WOGeVIzKaghatd9ZBfEWyN6ntmXovnWxt/iF9eNv/vHmxefy&#10;KJL7vt9Abt5kubr9Bqf7w7Z3+R15cY5ELy5CnxbRx8/2LdAE0jm+ZyVhksPtTUrquukZ7VELAcbr&#10;rCRdom0vpJ6Oy7ZVpLKlkLqW/eR4clvjHFFJXHRbB4/ouSwCfULop3nvA6MxzKh6j9/TWNOvpYHw&#10;UZBSFhDZ7i941LXFEbcyjiYi84ZQsCd32kLoyZ3sHuuG3kgbp1s7+648ag1vzg1PHGe69QY1IQ0N&#10;jpGLAFI9zPaqjCAPjXvnllj+S+27/+PWjVvrs+dnIdyMOzET+gwABst8+hm/+du/tPkRhr3fJua/&#10;v1kepzWpfGUqjTjCgNHh3qF5hR5u6NbG8sySxd4BF9eHPLMeuNltOD6TsE5pXVGEvi2RnYRIyEjk&#10;MjnDCA/0PBJfLkRXPNE1atPlq5yReWz0EyVLmvivT2vjJ1LulQPQ0vPN7v2+jBYzqa1pcb9LJft9&#10;4GwR7y3AD7a/2z6wBOmCuK0F9oAzsa2m32mI6d5NeX0l7NbS+F18692dTEKIUodmjXhVDUgihpMQ&#10;M/eNnnl72tz8zuVHfuFjw9n9T/P0T8DTv4fUr+nPnVss5Oy3DLS/35dn2pxanIRmIUuScbypELXx&#10;zmCZkYOMLARtDUuhp9gaw0wj8TIutIrIZEO0bxUC1+vFOe0m6GG5tmtcr5d8TY8T6W6RiPy3BrlF&#10;LS/RRTGl7sky7HTUz8/oXUAh5KJJKJ+E+rmqKfT408douRHKMKI8RujiRmcyPncyo3NI2RkGIWfw&#10;nGk2Aw/3DU+kjjf1yoWjTLceSANlzrmT8gLXY6zJmCTcoInX69649Ow9u0zt39Tumd+wzQXe9a5Z&#10;CDfjTsyEPgOA973vKt/49ef4a9/z7Cd+6P1v/J6sqy9Rab+kEdxdxXNbzKU3EhFUxrQM38gZOV5x&#10;Xhre1u1xRhqeWx/zORu4vWf0nZKTIJ5IKqRkqDgmRhIpjm1ClkT2VCahRv9tuF8q1LYvyrCNGp0V&#10;61BxQUkR5XMiYPNiUHMCY1PVyfK66JZgK/l7cUYjldT/Acgeo2hP9oADkHNgZyOalyWwF+fuXkg+&#10;bXUAKE5XyKYBSbglkmYkpbBOLQFxzQSPAjkXlBwjSF1RbQSjSe3iq3xh3zjcfuFvtIuDof+gw+c+&#10;SXd87a3Hffcu27+wn7R6szeAiBQFvSKRoGgshqvtCbIAbTOmYUzgOpTWrhqZr+Lm1Q51A35MmK3c&#10;Am5FvVqvFkK/ARxGPRojRomCMBSy9BL9RrlC3Iv1eyz0TOO6V1dg8a0jwG4BvaTkx0k624spDsmG&#10;E/vHY2QkbAkfhfJ+qw9xbl4WGKVk0ubYP4e9OpYd7412A/uDcM6Ex23JW6TloWNhedyjg0U7JxMn&#10;A1mjnlHPbrYoGZyBAcdt/6VG9r9Hn8s/6Zceyrr/8h2f5Rkz4BULUDNej/jOb9/ny37HUdvoQ9/c&#10;6PAXG81vUB0ke0vWVFLjx+IK2Zfj7JReYN0qQ6MMXeKwcT4naz6bep7vBo5akNRAk/AGcgJTLwQc&#10;/eOmCYshopgINjqxRXQcEXX9Epbdm0fkOs7H3vn/nSr305qf6nZX38ZsE5e5iOvKeZR0vpdtQgt+&#10;BhvO4n4G8X3cHwa7BJwBzoMdEFH8HtgioncpafmS6hdvkdwgQ4fmJd4rvkrkw+icYuX4EGWPJAMx&#10;hav1JI55j/ot1G7+WmObb9n0+Rf97MPkhx7tlh//8J9fp4M/Kd2lA0lRNnCrY1cES44mjUXEckDP&#10;QDpjsOzxlMmyBu1x7YuifVXS3xuCoFeE+vsIpA4meRnkRmn5Kj3aHBFKcRBXUpHiKSEw05HQS3Qu&#10;xXi3EKlqdCYEqZa6cw2+T/k220b5009EpMdjINHu/upVRMcYncfPWAAU26UY3euC0uOeITuNxbjh&#10;xuDCBh6xhidzy6PHcOF4YNEbg8erEytTArxWEDKNmGvuSDS4hr6k1/Z5z2e+97ynv70Z8nW55bz7&#10;u569y6d3xusdc4Q+Ywdf9juOkFXXD9de/nvdU4+dIx//adf1G9AekRCpNeDZ15I9JpGpl0jDjaHP&#10;DP3AftNwdrHgsi64bD0vrja8LEavG4ZO0AUMpeRderHAHNcBlTCG6SyI2qUSevmqrVnyE6n1Wiml&#10;3jfiLglZOX17dmGb2N1OFQsiz6NS3/Eiam9KpH2IpWt4mJmT/SLOJfALYI/g8jD4eUIUtge6xziu&#10;rc4LLYkHVwlZYil5iAueJcRlRkyXM0FEySoyiHmSjLHvtOmdw9GL3zQ0F3610Xx88OyvvVPai39o&#10;aM8dWGpCk2AiaDjbWRXCJYM2wzLDXhjIWKritU1JpUdkLrXljL5E5DeDvOUqpGugL0J6qWxfgeRI&#10;p7MJ0i5k3HiQtozp7PJ7bTnzuoQqS7tsI9HWeS6lOnHqKk12bF23tF7nCtYru/2k+Dh7HPdxl4SR&#10;S2ZETEimaAaTgeTG/to51yvnrOGstlzOzoXeuXCU2T8eaHI8Hhoai9h8ulh0SW7e0JBQWZGTufuZ&#10;Fxpb/K3jwf/Obc3XzzSJb/yuZ07/LM+YwUzoM07gO74D3v/0huahc0cbGX6oyd3BsJY/0e0fPqZs&#10;cFsivsQJo4wKIbggRlRH33rqhW6TOL9oePOi5bnWubY55tpqw9HCWbXQdzCoxqSu5GQVXCONnkpa&#10;fUroUNTfwLTVbFtffw3wtM2pj9sgSzsh9DF5O1ZdXQxzq7prnDYkVSVyzSXCV17CZR/3i2R7DM9P&#10;gD8E6WwY6eQLheyNUML7NiRMGopuCXMWd40VUM12b8AtxXhNdTxJ8XYRzBfijX7zmcXhP7198Z3/&#10;L4dXv65d7L9VvCsp+lgIiJcpZxRJdTJYerSmLXtyO0REzhBuf9IXg5ieiLLX4LdweQn0ShB4einc&#10;0/RlkGs4K1QcoQn1txcFOLEA7NiU+elGEkM0IudKqrpD+IxXomrW6tW/m8M7dQTvyUtfUum4lPR/&#10;HDlZJfPtgiFmtTgJx1xoDBaD0A2AZPZMeNQ6Hu1bLvSJvd5oNxvaIdOVOvmQ4nPe9Yz/brbyRnGX&#10;AZUOPHtuBhnk4CZ5+Tfybf2bzcKurk351v/2mXt+pGe8vjGn3Gecig984DJkZfDmsnj+77Rdfddy&#10;cfSQWhtNOrqJNLcINXtZW7BzsYDNEWDjCNImVouG41a4qgNXk3GVnluSud0YVvRtlgRPZWhZ49VX&#10;JerLNQWvztjMLdVABu7+cT6d6l1OMZwRxsjdT9yxq3tOpQSgDEi81rJPlhrhZ1wSJvtkO0/2yxgX&#10;cX8ErNzyI6Xm3iK2RGyB2QJYgnXxpngDfYLDDm4JclPQYw+xuUSPcq8NDYOLOYO4S3s1t3b4fU3X&#10;/f18O/0v6/bMV7gt3b0MI7fiAReFaHThMWTlrMHZDba/wtvam70l9IjWV7jfAD8sEfmzZe73SzEq&#10;VG6C3EKIPvwkWiJfo3GjtW3PdkfG3YrgLOr0UePeptm3Nq1bbcQ2gpdtWvyU626eT6mUQyr2wC5E&#10;1qPslSZrKpn8rgOlru4sDM4OcCYrZ1056w3nB2V/lWnWRmMxgE7cSUjxxbHIZI3De0BVxiWxyxol&#10;udLisrwy5Pavu+jfkt5f9pXwnj/22VM/wzNmTDET+oy74v3vf4KkTtvpQ7lff1vqjv9YIj/VOiIy&#10;yCCJgZZBBPMsoVyO1LRJmf64TY4jmsitsuoSx41wnOBIM1fTwMoHDmXgSI11E9bmfRtjxkvmPaJ3&#10;iST0SEZs0+P+Sh/nbZi9rbdK9BaPXjBl+5Ycdo9nJcVOaaWj1Pqz1EVMw0BiiFa/WBiI4tLQ0zHI&#10;AmOJ+SXc3gDDW8GeBLsYpG7Vx34ZojpbRBbBiuhg3cLtBrmhyG3FB0HNaZyY4a7EVHpxVFe+3Ft/&#10;drnfPHt4Nf/H67xYirQxPCdLhOYSegEakIXBgcHZHj/Y4ItN+LLLhugRL+1degx+G/w6yIugL4B+&#10;FtJnQK+g1Eh+FaNCS6bFpUclatedGY1lkocsT80iEi8mMDhoruKz7ZWNa7Vt7VIv4rj4xE2SLTJe&#10;OrFpyr0sLoG2kislfT9NjpQoPZV9kjutQ4uyRDkw5SDDXhb2+/Bjb4oHv1IfI2NiQD2j5qgr5rEQ&#10;FMVFS8eANahkHO1Fzv4S1v2ApeU/sLy+6Rjvec9M5jNeHWZCn/GK+KEfepLHHzri+qeaM6uz/vXJ&#10;N/9DYvNlyqBZwrE6S8ZlwD1J9JeXdLRsO4ArrbsqWSEnwZKSG2HdOJsER61zWzOHkjnyzEacHqMX&#10;J2uYqdWIvZJyNUOJbadNT5OtUh1OMHdZCFSS1ppS91F8V21NSmk7ovSSEs9RX4iIXATXxFBa8Qwl&#10;S9SrM0qvsT3eryXuj0P/FtyfBHsU/BHI54tYbg98H/KS6jAnlvC+gVULN1q4lZB1GdE6VOIzcon6&#10;VI3FYvDFwv327bXmvI+TgrSyiLgWHZ5HO/3SkLMZP7vGl2toh5KuXoVKvbwTrjeB62BXIX0a9DNR&#10;L9cXEL0+RtkqA40NtJ5ZuNF6Lp7kjuZMsjKFTIw2C53FbBfxUKannIPkqdF0vP+Nbwk9FULXUSzn&#10;5Xrr+M2WbPrp2y7VpoK0WHRIIfEtwSevCwfoEFqDhQmLAboMTXaS1Zq+lMdFfTy5hZ0vGm14eKxK&#10;pTRWKkhxHYzMR+p9WP4jleX3XLnx3M+fOXh43S3O8y3f8vHX/o92xusWM6HPuCd+5ef2+S1fcSQf&#10;+hC6OXrj70SP//zgq69pdZVgcBEVo8VoI0b3HpPa6TupFNa0tUSblBVCTRrk3jfC0AiDOhtxNuoM&#10;OIMbPV6idec4WRB4JfKRsHc/zmOlfVInj/RqZA6iPc53FgkmxPOWxUMv9Ry8pGiVQSMDPqgwKGSJ&#10;CWteJpUZCZfEkBqG6mkvib6UDbIqmQPML2F+GezNYG+H/inIZyEfEL3tC8J7tTjQ5QZZLZDbLX4r&#10;4UdSzM6cFLIDDMPDiYWUQjGeDdyLQ52ZhItqE3nhjmil3+vRs4YdrGGxxtvqBHeMpuMYZOIDLtci&#10;Muez0H4M0qdAbiCsEVkhkklqJDJt7lmasTRjf8g0g5M8o4WsE5G+3jNh35S9Yn2qbjS5p/YPTGfn&#10;LU1GQhePoUGjHPKUb7Nm9CCIhcIWRXjnxULoRJSuEzKv9XQ1IZWFRyqEHwvKbaRfyV3JeI7uBxEh&#10;8u7iRo6RqqiLKIN1YpZeUun+zvIo/cBxOvps7z1H61uzR/uM14xZFDfjnvgtX3HERz6CP/H4fv7U&#10;Jw7/ld3a+2O+L9/ee/qDKusnk+RWJbmLiTI4RCNa9jpHK77pUmHeGjR52S4ZfMg0vUQNXSCLT9Lt&#10;ShaPRYJ4GG9MyHysQ8KpX+pjn7Jv749at5Xe8pgSVxcfg5aMgECvYXkyAL0HufdljsomGRvgqMls&#10;VDF1NpLxpsHVw9dbJFT72qBkMjEvXmRFlisgG5wO/CIuB4VNNOrn0hC92gI0wS6twcJj9OrgYc4m&#10;YGVwjIjgHmoDy+VxQAyiqW9SERZWj5suhxBuESp3T9PBKTlevQ8IK5zrIC+VuvlnQJ8DNlFfLkNK&#10;khuNDyxsYM8yTc64DaTsUXsehM5hYco5hGVWDrKwN0iJiqU4svl2WBqMWYhq1uvmWwIujO87pE14&#10;udcV3/jZ8PH9GBcHk9+pRC7l7Yfo+3eP61kXGFI+XVVIh5dz346NFcmuAq5DROSuiLWIqrtyG0k/&#10;T7/4/uVnLvxYvnS42WOf9/zRuS1txueHmdBn3BPbAPeIH/kbl5CGjx9szvzl2776V7ntvmVoNl/d&#10;6OYhPJNi0KcUFbEbpdFs/KKVUT0METRlZRyqFe1ExSFdfTelXh7U2C6Zb7+vt+nVu76W8auXUKvL&#10;1vJ0fLRH1G4S5xYp9BKtq9AnYa2wVmMjzq3k3BbnWAZuqbDqnKHz6LVHkZRQjKyJ7ILQoKKoOOhN&#10;BrmCy3MxnEX6EB/QsZ3cVuxrVfCUkcaQpY6DwcgSg8KcmNkuVt7uUUoWr93ZOulVLWEDtA6d4c2A&#10;p1IrL45+wWw5om+uo/oClp4NQtcrIIel1yBFVO4bGnE6G9i3zN6mp+kHGncuDMLDvXK5jxr0wmF/&#10;cNpsdINHl4TXkoeN51wjZIAh+VYHUb3ty3WNxcz29cZLn9j+nvgk1LemfrynYni54+9C4777mUvl&#10;LZJK/l7n16sXiWQR+nl5FSKorEyaj9rQ/H3Qv//MZ5776GN7g126epl3P/3Ru5zvjBn3xpxyn/Ga&#10;8cH3v5WhvUlz5kq6cePJx1X1GzSt/0inw29NPrQmx8HPO/Xt6EQOyEg1AFbtX2u0XX6K3NmMJFAM&#10;QWTbf1yOpZPIaIppFC/Tj7xP7p8Qup54nJf561ac2SwpQ5JIuwv0STlSuNHAleRc0czt5BwtoG8E&#10;Tw2WGnIK45xeIdMxaMdaEr1ewO1JyG9F8lN4/yTkIpbzBrE93CNil7xAVh2yabAbgt8WOBJ0LdHG&#10;VdrQrISQlfiCGL30d8loNc8+cGZAzq1hMeCLFaQN43hRXSPcQLiF8CKk3yCnj0f9XF4GjguZO62s&#10;WPpAi7EcBvb6Dct1z5nBeXhoeDgnLq+EixtYDNHCJh5DTWIirJWF1FYNXrvqImKeGP5Mrnts0PHK&#10;7pC65ju/5UqW4jSITzocZLq93ramNieMgUlecwE2LqRcIo0gvif43jB4+g2k+Qeamx958bp9suuO&#10;jnNec+3aIU8/feopzZjxqjET+ozPCx/8IKxWZzFr8WGfvbx8my827zUOv17T6u3Z+lYoJibSg/bS&#10;10i6Ro8WirXkWlLppQ5eeqXDtSv23SJC+ZH4S2o0fuQYqhGrgekjRsh0S/3yLsfZRvoyCuBO/hMJ&#10;B7taCojfhyT0jbBplJvLxBU1XsprnmszN/bDOc9VEVWGshjINAzastGWXg7Ifo7sb4T8dujfEgr4&#10;/EgMX/EFMVmuRXyJ9B2+UexmAzcVjkBXunU+K6ng8XX5NtJ1iwjSGyLFfgCc7eH8OowE2qJq122L&#10;GhwjvAz6KUi/hje/Afo8yDH4QAjlMwuO2aencVhsMmeP11zcZJ4w5Q3HLed74WADyz4GmmxL3/F+&#10;W8nnuGxT6Vul+MlPoJ+4rifC67rXyRT8dKcTH6vpZ2LcXLNCZVEk3iJ1voEU41kB8R6hJ+GOh0Ww&#10;uWENbro3MJz52FLbf+pD+t/5x898+PB3PJw355Ycrpzvmp3fZjwgzCn3GZ8X3v1ugFsA/N33XwLr&#10;P5Gu2l9anzv4R502fxDNv8dk/RaRfICriHV0unFzFzzhNIgMHtNFLMageLVShXAjG2PlyTMHC0wD&#10;tODw0lJWt+2c7Ri77eqimKR1J8ervmQ75E8ZIMPWzsZzZArEnWRO1zvdBvaXDRebPZZmfHK14SqZ&#10;3HmZzS1hICKOeyZ5E4IzjnGuYXoV0mWwFdhAOMjleEYvqfdStJXWwwJeivmKlGy9lJryJFIdB5TU&#10;RYtQ6ugeKfdUMsIubEeTVhebjLMKH/Z0rXjQrqmLK+iLyM0Q3yC90K2Ni73yZFYe7+HCxtnrPYxW&#10;zMdUd2NbQyCZkKmMU9JOxhzbmHhczXFnZmYbrcuJrT6WW3YfUom7iBKmw30IeV4Mh8moZhe0+OlH&#10;7kbEXBBx6yB3YprXqL7suf3XsPhnau2P+97wMV4+OuY3XeDgF17i2z7EjBkPFDOhz7hv/KHv+Dgf&#10;/J6nePxLj4+/6ve9/FMf+sBTv5oX6UPmfA1N/7sx+81Y81gyVfWNI+aivbiJuMcAyqjZjlVsiRSq&#10;nfiirox7Z9QVX9W28/dp8LEAOzneafuccp+I4h4DU+rwFsfpsoT/CtCp0ebMsks0i0U5zIorZIY2&#10;IaahSE9Rb1XLoANCg8gRItdwvVYGmVwCbyLKrOFqcU4jgTSynRA7lhVk59zrWzXdOiYwVJDk4+O3&#10;72G51XGvsiLMYq7HjdvlKFZSzU6itJmZs+yNSxt4fEg80SsXNsZeb3RlAmvaKWtbEZ1Nsyd15vjk&#10;GglsV2zbWvlWNzEpz0wucbgU3PlpcJNTJ65qLIwmwopC6FJaImUYnyLq6j1IFqMRs25wW76Q0vKZ&#10;wewXGpOfEfQXrl5bfvr82c1aN0p6ouPdf/LFO594xowHgJnQZzwQvPu7nsUdPvKL5/zJtx1d/ewn&#10;Fz91pu9++UrX/Mhet/hPBtZfk6X5z0jNO0VXCyxmUItbidKzqHv9+vWQx5UIsBq4j5gQ1uTbW+/K&#10;4qcT9PRwuw6wp0WGJX0rpS+91vHdy1Q4Kb3LTuuGZOfyILDfMYix2qy5JdvFgqqT3MiSUR9wekQO&#10;Eb0KejVIXR7BZclIWEUs5kX5boWM0SC2ie5wS+TlHMcE9ZiOj6jcG4+x8EJ5Dpu89BqlH5cFxlVi&#10;DOohUS/JKDkm0Xv0ZDeDcXZtPD60PLlRLh/DQe80g9MapS1tchXd2F1uRCbhjnd/zDZMr+XUcf90&#10;qI/ZFi8i9ZLPmSz+qj7OidIGWt5jA80o7m0pxZsrRhKXRlwaJC3dXa7lQX9ZcvvzYsufSX3+sK+P&#10;X/qNq1ePHr38yLDXNdy41fG+98095TO+sJgJfcYDQ3wx3gTgH77/CY6SH+2Rnskv3n6m+6mXf7T5&#10;r976Nluuf9e6X35lzv2XiQ5vR/KBySq8QRARs5AWuYnpKGN2EZsGcOOv5X4A0g7t3xml3nnCuz9l&#10;hx3uEr2by9i37qWnHhlFaCZRU03mpPXAZRo20nHoxjM+MCwaBhxSRkWLBWqPi6Ao7kegt3C9AXIb&#10;ODcpgEcYa0oEpGLh/ZoMkuBDnJj4bl4jWKymmKtl7ol0e42MJ4uOeN4MHIPcivORY6AvieiMRtc9&#10;yY02G/u98NCgPDYIl9fG2TU0E8F89WmHqE+L2CmpkOmCrYbkNSgPB5gdEobdBYBsf2jpQyvJBq/v&#10;gkwfEzn4uG6eRd2o8+Gj8zJGA4qqiUoWb271rs9j6dNds/ezecPPXd5f/NKN4+OXch7IZhwOmUt7&#10;e7xw5cVZ7Dbj3xpmQp/xBcHv/47npfjhbgAAIABJREFUxt8/+E2g77iY7cWbv746u//rVz+y93cv&#10;fMWtJ7DFO4eBL6E5+5vcNm8m5TcKm8tJ7azCUsXUsRKE2xiK1+xsyRpTN+rdJnScvn2HSGpGdbzr&#10;9JIsUiq9dVSrOKIeVWbTEHZZGSQzqNH1A4+uOm7qHlf7I26mcHGVHI5qQU4ZYUA9okJjDXKMyRrK&#10;gBYgGNGcMiB87COXJEjSMOg5hR9PeyGuxAooOaI16q9EXlPuUR8P69cV6BqovQpW0uLhy95Yps3O&#10;Qa9clsSF7Cw3GS2rn538ShCyb8+nKCKCussfYcRSiHdbLfdmEsxPkuk6OZJsVwTi4f2qVTNQl2te&#10;m+zrykZMHHO3TUZWeHPk1lwz57pIc1NaudVnPkWf/0232Ptsd7x+Lufl1Y888+kbb33qUVv3ifN7&#10;e7zrPXMUPuPfHWZCn/EFx7s/BHANgO/7429n+cR6/eGfs0/+1R944Zmf+N/e/JPPH23OrNrmnHnz&#10;eKPLN8HwlLa8IQ/2xmGw86p+xqQ/I8q+OEtlaBzapJJEUccVBx+0aI7DK7SEdJIMgi/GgB8QkTo+&#10;1S2MTDRU1rn0poetqIwWpBnwso9bG7Pcm8E1BzcOPkj2RUTEEpO5smXafuDRvuUNtHxs2HC8qINd&#10;oNarFaPByb5B5ZBejggyZayd76Scq3epOjSCp0LyI2fdWTKoUalvR5khaXyh8bg6znVM85fRbqyJ&#10;9Hs1ZImxptXCtTFjORgXzLnscNAHyYsn1BR1LT7vjnvrYJGiRxnUcBHxIGX33KwQPXJn49mPVZpj&#10;M1ljbBxdJZXei9kgoqZCVuhdZEjKICJDJE2kJw+33aPwLWpiRhakH8yPxaWXxGAWPXoi0mdPt8Xk&#10;potdTZau55Wt9rvlaj0s+tvcPnr++RdWb3zkou23+9w+usWlg/P8m2dfmKPwGf9eYCb0Gf9W8b7v&#10;30Yw7/mGC/5jP3tr9eVfvlh9+Ff7K3/lr1775Ac/yM8AaW/vieaFF3SpazvoLF9oDvb2kbznyHLh&#10;tuhV9jXbMimN4Z2bLPPAQXbpUE1mnsRJ2bxtnHOutODqLg2CikjXpLQvSVvIrdmQcFOQ1DMsxH3h&#10;4vuefAG5w731pMk1q7kjJJKJM5ROeFdSM7iZRvApRmOJQYMkz26Mx5LyKTduOSOh15xDcLEhvgZu&#10;oxyTq01ZVfuPWgGPKXYSjeeuGjbhJYKvkoNYB+zWpqNZXXaMyn30PI37xUMQ51IN1ouDjfREj7WV&#10;6WmRalczUjYW2TjvcHYQloOhFtasTTm01uMT6XrBwDrcl0eZ9PFs/quN+K8rzTNN0hcHT8cJX/dr&#10;3ZD9OG9s7U27Mvre83FOKtao2mpP/GAl3h+I7x2pr8/GO3V+JX5jedWoXWFPwcOH+DPAwQHGR+Ha&#10;49tczDuex1/6UvyjH8Xf8PBFWzZC2yQ25piuGY57zpw5y6dfvMbTT197wP8yZsy4f8yEPuPfGX7o&#10;R6/v/P1N34T/9E+Tv+qrlvnwcLVZtsujfuNXvZHP+BD14oTTS0TNSFi2wlawBiFYe/RjPf/lX7sh&#10;//PTyJt4c/fOLx3k5Wsm1/aznO8vaLvIsrp+3HJumfx4SNmypsYlJRfJuVEbFoP0ZzO6b4nzKumc&#10;srjY5/wO0urLleEdQn+2ydJkBaNBBkVLBJtdSBiNA9mR5Bx4w5msXB+gT8W2tUxwNQhfPcm49LgM&#10;JTou4qwalXuQdrR1KbUVTWovnUad2k+TcBNRvFTxtgpS1fqjyn27K+O2XMi8DBmpaXnbtU/tgANp&#10;WGShzeHoF8kAi+y2N4T5X7wmT03udfl8Pm6/v3V+9Fzi+UMdbqFONsJdzxQRj+ubFGzAxRBJgDGo&#10;0/bCpoVuA+vO0T7mAxy1x7S3F/R7awAWt+BqC+eA9dWYXtseQ78HZ47hyiOwfhYefhg+89K1Oeqe&#10;8R8cZkKf8e8NPlT6cr/3e1fA6r6O5cBPfjX+5R/Z95d/1+3VlStL5MDZ7zuGZg0rRfdb8mqgDB4D&#10;h2yRSjZxcI2o1wsL9sdcPLq2uLl45KncLH5n0wxfu2H1tbB5VKRXFSVh7qiIK+qZVI/TG2dy4nxW&#10;XhwGcrtVxgNj13WQZo/oGtUBM5swbRF4VQFb8WMf549oROEuMmHm3fdklPQraNIgWvXJ/dMHRK88&#10;Euc0LjDK3gIknMadxnL41HhiMRhNGRgTMoFi4UsLCOprsjXe5/1/revln3lo88K/PFqcX/fWckDD&#10;N3zblfu69jNmvF4xE/qML0oIwE8CHMGHjh7IMf/x98E6HaxX68NPPPP84ae+9E0P//Oc9/+lJ/2T&#10;KR395qTh4C2ElWnwZiFgdzpzzrjQ5ZitUsVioZYv6XAiQt+muAcilK/94aXOjY4kLtWXfTxGHV9y&#10;JyIy395cTmH+nQcUMtchfjJQFxZKOL5FWt3pqGNQDbJTG8Rqa2G4qkUfveX2ulvzof/mO1/48Z99&#10;78L57Td41zxdbMaM+8LphsYzZsy4A+96H3zjf3/IM1cP+cwnF8O7v+2lFzbC/+mb9keNdGyOk7sy&#10;YCbjMcyUMmWdxow9STF2xbe0OwbU4hEFSx91axm26XZO/ixp7yqO22k1uwtJT++Tasly0j3vNDhj&#10;hC6l9l1JvfSfJ3MaD3FgPQ0XwdTDYc8T4JhscDI26Cell3/2Y3/qgv+nH1jPZD5jxgPAHKHPmPEa&#10;EbXVNX/8v+787I9dOVr9vod/Oef2hni/F+r6hEhmEI/pW26YxBCSPRc60xCTe2jFbWTUHI5xGKo9&#10;2WvTeQnl6yz32rSndU64jKsD3/4yavq3/dZeHM+gGtVsSX5L9tEjVs6pFtfH5xdQLYYyjoqVtjuP&#10;Ljp3sFx8+bee7CCIurtnNxcHfW7TtC8991a9Sy5hxowZrxVzhD5jxueJ/7zdkL/yUm72u2fbtLwl&#10;brj2SMwRwyR64zUHL7bmLAcj5ciaR7OaRre1A1IV4I7Qx+zsmlofW9FKPX/sxI+xofU/9cnx7gjW&#10;lXG0HHFMYWKfOpL7JL0/OrDI9vmJ2n9TLF+dTAI6h+SG1BY7r8+RERlKqcDAG1Pa6347r9xmOp8x&#10;40FhJvQZMz5PvPtDII8tadw2IUtPxdNkKl4LhN+Y0BQzlPCEP8m4NVddeuXHyP0uafRTU+VbD7TR&#10;Ta20lr9yan3i0LNrAzN5Ht9G7ic2qQgqOrbN11b37Rn5+JeHbm9IqiZ3G1c+Y8aM14yZ0GfMuA+o&#10;CLRpo5LWKkncd8lcIsaOlm8TGnTsD3e3kWS1Bt1eHOSwULGfytrb6PfU+6apc5dT77tjS5mzuqt3&#10;n4b5J1P0AXFHPV5XE32EEaEXM56tb7uXp3BCKhi+finNEfqMGQ8Kcw19xoz7QgLIiPZ4metNCMLC&#10;b5SSEi/uapU4XbYRswjhWlea18SL+rwI33ZC61cg81P530/c72MQXhX2TIe31KyBjg/YkngNv9me&#10;Uk3CJ8qUcMtB5vX++hJEcJHwmTdHHF8u1C8+umZiITBjxoz7wByhz5hxX1B0UBPRQcpgFojK8Zj6&#10;LqRZI1Y3w6yatNT9fcetDaxE8DbZ755y9AcPmdTTJwQ/auV814W2CvLqffEuaKjcvfbL4e5ut4Cv&#10;+4aXZyqfMeMBYSb0GTPuA+7KoGrZZchj2TuEZ1ong4qTcEwsetMLZ+tO3XqSpHdHrRzMtwuDk6Xt&#10;2FbtYe1ulfbTTnobiU9q22ViCyGeq3dPz7HOKC8jampTu28JPR4tJ0Lu+kZY8YAHVbdlf+vfwQpl&#10;xowvXsyEPmPGfSAHqeUNbLKqS/FZjxauULq7QINhklGN9HSIxqRwf1ijRhwsZbKpoSaopy2pjhF8&#10;QVWeVae4rYlb+Kb7yRuxozuYIWZj8K0eCnn1BqFONPMTqvg4Z7GivkfG9UaUE+I4IYoXPBXDnDL8&#10;RSTHr2KID95v7uVqM2PGjNeCuYY+Y8Z9wAbI4iKSpE45PenSdposbYfJ7lIOf9UN2rX8LZOHTOrz&#10;u0r1VzjEac8nJ399lRx8crcyaxbKuiOp7S3vMet1xowZrwlzhD5jxn3AMzFZ1KRavk3kYlOMyeqR&#10;GEPpvqsrH4972sY7nrz+rybrX80J323Hrdhu2263K8bbLkZ822t+4hjufudpV3V71RJE0D6T+YwZ&#10;Dxgzoc+YcR9wE1TVBMnRjnV3Wp14thVuq07nY/Gd6Q7ud1kbnNyvHvDVULqfzuiVqLel9dOj+q0q&#10;fiuVmwrkRxHfKacyXXrYK71RM2bM+Lwwp9xnzLgPmCgDjsoYgp7o5T4lxf4q8aof43f8cu8D3fPg&#10;d+4wXY64W1jB3jXiP3GkaU0eQSV842bMmPHgMEfoM2bcB1wEkWRiDGHyplsCd0INXn63iWC9RtTb&#10;DvWtl5qPinPZpdWTK4MTKffqBre72ynMXcXp0/r6qGgvt1HFvj1nL+cWN982s3lN1J9O0dszKLPn&#10;xN2Q3CadOX3GjAeImdBnzLhPqKqJyYCDqUY5PWaMFULXMg88VOpBjIpIUYu7lFR9MHL4mzfgqZBu&#10;XQWUwSt1W8l7jwNQnLJqqDXrSQTtlLp3gUwWCw7isnObWsiGd/zWxx2qBU4ZLoNgHmY4NfMvhMf8&#10;eC44IqH6N3cw7zfrWeU+Y8aDxEzoM2bcF4yc10GlUmPaqYv5aTi9hn36/bK98xXN2F9lSXp6iDse&#10;MqnyT9XtItN77vL0uyq3OxxnJ/fKicTDjBkzHgxmQp8x4z7gpRIswujlejr1CTvB9qmKs7onJ37h&#10;BKlvRXQ13h8FdPcqak+f36syzUexm9VjTk7PbXpi91YEnE7/W6vbWQ03Y8YXBjOhz5hxH9BaIvfT&#10;pN0n4+5pGrqmok9/TG1pkxMEDIxz0ceBKnUhcU+mnBJtDZNlu0ioxz61Pdzj0a/A5+N6RSb1+d1X&#10;tW3eS3O6fcaMB42Z0GfMuA+oQ9eJi4h/YSLPndz3Xe4/kaI/iZPU+QUNkU8c/JSoXATEdQ7UZ8x4&#10;wJgJfcaM+4C7wDEM7pJFxsFk2+EsfuIGIo7IpL3thOAsdG/baH7yZJPf73pG4zHudHkrKO1md3V+&#10;O83aziRk9CWlfwcbT6X9RYDn4wSX2EURBMcQMUEPF1+gNdCMGa9TzH3oM2bcB3KGDZBULIuTPKzV&#10;MyEMMynULrXebmOyOxThwXhiUpbXhQEroZ8QsVU7d/FtG/jYZjZpfKNMfnML8h3nkjvh4z4uPLaV&#10;gqpQn+wYJJ4VTBG3bXq/nMMdEfi2jw0kzlHLukZLzd5RTNCumwl9xowHiTlCnzHjPpDLzxNCbu6V&#10;165jR6kEffIRp9aqPw95+L0E9yf3+zxw72r4nTu4zxPQZ8x40JgJfcaMBwFH7kiRUyl4m+KeErdw&#10;57bX8oTb54i4dyfCvuvupxW1X81TTTzed6av3fl66oPctyK4rWHNPZ5rxowZnzdmQp8x4wHglXiq&#10;NJbt1MSlmLloGVYik33vfaSa1fYdjxmmqvhXJOniTyeyI3B/xWcu+0mt7584rZOTXXcqBSLFbGbG&#10;jBlfSMyEPmPGA8BrMUsZU+w++fu1Rq6vNpX+ao/zmuAjid/zgLvda3OQPmPGFxAzoc+Y8QDgbgJb&#10;p/OpO/s0Ao/aeYTVp0nCpEbyJdSWauEKY119nNBWt00K7q+eLGU0pdk5+Cs1mnttfa/Cvekz3pFc&#10;3z2/KuCLFy2S0O743By0z5jxADGr3GfMeAAQdcQNLcpwF8PRkffUQS1U8OqR6raxnctxiZYwLVti&#10;eko8pjq4TevQdTHgFscSKdtegdF9PHaR8p20kpVQ4Zc+NUapOgomQeReFxsS7XdmhG+9htLerZyl&#10;FNGfl0jex+NJAvDmuLOZ0GfMeICYI/QZMx4Aohw9Ear5Hcnn7X1s4+NAkN1pWfvdY5zWJ3YCJw8x&#10;+VtO+e30s+NEmH36Q/yOu/xuu+4c6FWW7WfMmPEaMRP6jBn3gdH6Nd/p41Zj3C220rfJnLKSnr9z&#10;kqgTk8l85+H3CGondztj5n4U0t0bJ3eSU4n9bn7tpWgwHktkqnSfHG5m9BkzHjhmQp8x4z6gKnSd&#10;+l0M0E/Q3ramHoNRDHWP26hYl0m92Se3+vC7M+H2uWS6cfLc08eW5zvtcGP/W3Wr26XveppSzGtO&#10;3y6IbMe9btXxEv19OoveZ8x40JgJfcaM+0CQFri/sk79ZOpccMQdlVgUaGkFu3sZ/F4h7Z094q/p&#10;4afsuJN1l7vtddrfk7LA3U7HZ0KfMeNBYxbFzZhxH4ipaE0W8WH8Gw95W1GEjw6up5Ct4KgbKkVE&#10;hqPi2NggbiFWm0bnU5aV6ZHqPrLTUiaAF595nyjm/cQ+lP3G17ZzuhFdl5lrIdvzLWdr2WMb3VNa&#10;2xQwpvxdn3a1mq1fZ8x4kJgJfcaM+0CQ4iaryqYo4zDJmDc4FuTu2329cLMXI/QQz1mYzGgVyxlb&#10;o/RK6hlsUpV32DFTdylZfyknJePjXUI/75P9zR2xLatXpfwobC+N5l7UfV7S7yrQuNNiNDiJsiih&#10;ZBtQ1AyxOp5GEQk9wXQ9oiBnvxAXZMaM1zHmlPuMGfcByXn7+3Q7u4H0qY+td50SqPqEkOuW14ZX&#10;maI/dcsXVrHmGOYmzIw+Y8YDxUzoM2bcBxqgWbu43EODvhV+jyjxM6cS6B2SdDn94LsOLic33h0n&#10;d99xhKm95q/u4ffc55RTMwduvYqDzJgx41VjJvQZM+4DorBciCOGYdtauZ/8pxVsaWY7irCxpl11&#10;5H4KWRaiHZXmtU49qslrtr0YvziATgR7lBnsxCzTnY75yXOwPe491wT3aIevr61qCqYLklDDm67a&#10;uYY+Y8aDxEzoM2bcB0ycVXOSmF5JEv5aOWzbina3qPjuqvhtut7H6PvzwYlnkFD3Ty1qX/VhfMe4&#10;dsaMGQ8Qsyhuxoz7gJnTr11SZ/8/e28abclRnYl+e0dknvlOVbdmCQ2lGSEJIRBCyGKSEIPMYIHB&#10;dLfbbhu7/brt1+3pdbetAvfj0Z6WR3phGw+4YRnJxjYC09AMwoBBgIQESCBUmkuqUt2a73DOyczY&#10;3/uRmWe691bdGmSW0fm0js6tk5kROyIjYo+xo9hZrb3ANhapZXrhbVL8MsrvJc/rbj0dvP//UuOX&#10;UvMuo90L7RfMA+r6Eewc0PIH5XWObGMf3bM+uNVs1G9fSANlATqwZx79S8Mb3gbD8oq0seXRcCcp&#10;XowxxhgrY8zQxxjjJGA0VA2aifk8XZzmEem9bWfsMesAwMqc5yWDFQFFEUQR2M/zTuTs2GDFbyXX&#10;LCPTB7LMMTfHlww+h4K0XpIXmqGfICY3zfdM+EN+eOv/piiYuwfo8o+UUfdFqlohqAKTghqRvI3I&#10;68tFGy3aLXBF1LsKJYrGudzHGONUYmxyH2OMk4DAkHgT9o47zxnmYBY26Smk/XPYRndwY+j/g/u5&#10;j+qlHnlulLajYVALH9hQPqKx98so6SwOjRmqRdFLXjtoASjaUO6PH+iS/HvhqASOMcYYx4mxhj7G&#10;GCcBOhYW5FwbXuYvp/QZ5aCluTi5jMXvpJQpYQoNXgee6ZU2XPdR/jV0ZShivtTCOfRZvezREPgB&#10;DZ99+vqCiubugGJPPMlCoBljjDGebowZ+hhjnAREAOcotoK1q9DVASBn2Cy02F4gWZ+Z948lLRl5&#10;7p8n0cvedsyNaT0z/8D9NnjoS6mNDzBz6fv5y3L7280kD+MvBYtCIBFKcfZrn/6AMpu99qLb+yVa&#10;j6w8kI4QGtPK4jg2bowxTiHGJvcxxjgJRP3AsIJzrrTBO/ebE32mmJuitf/v0e9B0/wKuWWOygmP&#10;Gnw+yNSXnwe3rFwO01R+lIBYcU5c4bonBbQyAl5Hnu1DRQiny4+XG2OMMU4KY4Y+xhgnAUeiZj44&#10;LQ5QLQPeCpO0FEFs0mOepRau0KHY8PL3AtQh3zuAZbN1YFNa/7C3nvI9vG0NIEQM0qMBoJYaet8E&#10;P3pauZR76nvxAIDQgXSFywAIQmQwBASYGESsvLHYFj8YO6CFjGKopuPda2OMcSoxNrmPMcZJIKKD&#10;oRPUSSokLDRgOAJC4UyhzEAYxOVMPIiHIQMk5/8OBAIQwSHTKD/xBAStBkDgYAhCWGkm1wGGG5hH&#10;wUuAwOBCzkdNclP9qJJexp/DHAIFJvlBMIoMGUpmnwIMgOXXAECkAoGDSAYxgTAGaYAp8iNlPDIa&#10;ugBSZ6ASgrSIfHcgY6hmxZ69FuDm4QWMq0c/oW6MMcY4PowZ+hhjnAQqi0uw+kwnkf0HTUhSRagQ&#10;kEFMTBTCCLQYAR6JAhmk0FI9AA9hBEePQMJoMAKBigCf71EH0MsA1zsf3XIl2AxiIWfHWri8e9vS&#10;hk3oJJEJmd/Tgc9SuK5CJIYhgWkGSCZACjVSQZgz0CtUGgAnQHagbOf30aGS1llJMlSSDGYBAQ6k&#10;hzCBZ1rE9wWAAQ4RHCOINQyqiwdDEjDGGGOcMoxN7mOMcRKIUsPE4/e3zWwXHUxcu9jEJYBkMM1A&#10;MUJJ08DMJzSXFZlhhDAHoUIN0Hx/N51F9GmNGmLmDNJRTCkhPyFNGCAMIPPT3MpUrrllvDTx903o&#10;hacb3gKjkIEIIEhNjUZlV10hNFjxycsWEj5LIEmXmngiazHKHGpJBjVHT0+FInPEUtxl4rpUSUG3&#10;SGgCTwdnMRwUCgeVFOqPQKBdZfXBbndd53v79sYY4/sLY4Y+xhgngcqR/ZjbPJM5RjtptSMSdcS5&#10;DE4UKlWqeIpLQD0MdUfg0YEPBqWHg0DEKGIELGfaFsGsDmctVNI6fBJRMoFkAoWjo1BJaggUGhU0&#10;bzQpkqYrHR1BBys+NEczNaOSAD2QxfBtQi1LoWkGpKQl0JDBZUY1kjSkEAD1MGHRfMsqi5HFFnzG&#10;tm9DQgyA7MYJ5isJMucYW2O+ljXnlD4Rp4ATiAgBR5E6UDFYJQSR+Mswf/vWrYe6d9wxMza7jzHG&#10;KcLY5D7GGCeBl+wAPvj/AXD1u1HTL4q2X6skMiRwrAPiYK4LESeRTSauE++NQjZVQbdhlu/TNhJU&#10;RQJFQAXV0JRKNtXtJk0LiKq5yVuQx7RZnvUVRGRBailFUwKJshucKB0U7O0sL7zvLE5ZB5Eh4qJp&#10;58C3Kl33T7aUNtMsvQYVd7p5YSYG0uCQwTF0axm/MlGtfUijetMlUy9Z4sbnmoYNmRk6mkgsyonO&#10;emst+K9Wg96ade0h68Y3BrZf4yoL6xQmDHUQZpk0D6hV/tGI333w/ge/s379NN74xoPfy9c3xhjf&#10;V3DfawLGGONfOn7oigr8V/csyAXrD1Zjf74FWQ+feueDqM8Ezkuw1sEEU39/WJp/vE/iJ1KNN8BV&#10;ZpIoSNdRMqkKpSXNbLI70Zm9M+qcdgu72+62pDZJ0SmDOjOBQunMRCxIzbhvwlU+X8vinbbQqWVJ&#10;t6lwwuAJUNQ6jNBNPGxJsiQ4dFJ17X0V3/6Cj5P/QVv6XxYnn27V4n2RYjPTblOBireMUdLdV7Ps&#10;HypJeNeTn7/3o4en9n51htV/qqVyXyuJ6lUv6yt0oZW15qYWWx9rduN3yWP7PvonP/LIva95/czd&#10;cRztjyM10Tg4V93nVO9kqPxlFuT36/7xb/m4FvY+NY/bb/9ev70xxvj+wTiF0xhjnCRuuQk4dEEd&#10;T+qSnn3ameewkv6Y+KXrjGGGqsGk9uBSVvnQvi7/+t7GI/MLze1+4cjkRd0J96NHmgs3LMRhJmAi&#10;rUQbH6kkk7dlh6sfevDIaY9tw4Uubc5ekkTxv29ndo352mb1UeQ6nQWvcn+tMvGeKjf+7UTSTffs&#10;7zxnft/C/2PdqVfAT1csOdyNsoN3+5p+wEn0IBgmxbEmCI9lUfOuw3tPP1zb8IDp+cDiS85xm//h&#10;69vg5WpGcq5m3SUmi3c7n3x11/XXH4z+z1/R778TUZzgyDdn9NzL75+JsPTCCpJ6FXzsUPuxb953&#10;032L2/9gHc/7NnDmloD1Lzrktz+xve49ZjvowmeVuZ07dy5tOW0yq9eB2B3Gm970vX5zY4zx/YUx&#10;Qx9jjFOAHTuA6YkpxNUI6qI6Wd1qTtcBPqXXJ+YevW9vsnXKnpiMsddVcDDbhH1Pra+0pjvnx3Fj&#10;a8dre/GAf2DnT3z4iZlf/0G67Vcgw7MQyQbIPBpLDbk0brSudpXKbLrU3Rkdyj4pMzMPNeIpsK1Y&#10;2t9GumCnGWuv8I3qad0jB9vCzmePHJr7enXnWZkmFbgNXfhzu0jSFjKrobs4CdwMNB/YDb/YQXXv&#10;YYgaYAnEOmhvnEFo1XFk+/Y8U82OHVi3eR+qtSVMTR9ABQkQFnBw8x4sNA5i7qI5QIAdnwVmjsyg&#10;EmI0OjUAwJH5BWTdgAMHDmDHju/pqxpjjO9bjBn6GGOcQrz3vVtAelAUFA+qQ7e9gCxLsHR4rsfM&#10;tv/eDYirGXyk8DVFFiLs//JutB9ZwIHbvt0rb+P7P4E0AtIts5i/5jK9/M473Z2XX5617riftQfn&#10;sPdHXgwAmPnDnfl2Me+RdCtYOLhe4+pOs28A2Qe3D5y4Mp7yY4zx/Yrx7B5jjH8JILH5ySfRqdVQ&#10;bbexe8uW1fO77hgIHN8xenE85ccYY4wxxhhjjDHGGGOMMcYYY4wxxhhjjDHGGGOMMcYYY4wxxhhj&#10;jDHGGGOMMcYYY4wxxhhjjDHGGGOMMcZ4ujHew3JM3Fx878BwdxH9PUHv+GekZ4wxxviXj9EzaUaX&#10;4mNd/37GM7ntJ4dxTx0NsxcCc/flB1G/4MtEcxEIHcAFYN9G4J4X5Adbb/stYtd/wvF1545TQOC9&#10;AOYA3H6M+1jcMwfgvhOs60IAswCuxdHbeSrqGsWOY1y/FjltF51kPWvtz1Nd76mi51i4FidO74UF&#10;PcCJCbDHMy5Odbt3nKJyTmWZnwVwbT6RnvsJYuYA0K3kl2IP7KsD97w8v37hvcR9zz7J+nac5POn&#10;uMxtVwK7vpy375LfIbaeAwRfwkEkAAAgAElEQVSXr637Z4A7rsyvze4l5jZgzKrWhnEvjeKG3wOk&#10;Bdn/AHjHuwTX7nCYvVCx0BS0a0V/PQLUNhJ7NxjOeshw602GF3yOWD8HpG3gk//66HXc+EHornnY&#10;XbtPwfG1OyhX/Bx5xlXArSskx77hf0F3nw67+8UCvOMk3/fNlOd9mjzzfuDWn1l++fUfhjy+Gfza&#10;laegrhz+uZtNt7aQ3PbWlW/Y/jpg598JsOMUjeUdlCt/hZi8ADQAS23giz++7C7Z9Dxwz9dOYb2r&#10;04OLfpqoXgrc+fYTLQO67VHYrj87SXpvJiBwL/wVYt1FCE9+CTjyOLDzw0d/7LXvhTyxHbzrpccx&#10;LnbQXfhTDLXLTqLdAK77Y8hTHfCe/afsqGi5ZNa4sQZ88seO88lbgDNTYEIhoQl+607F5ZsdzpoW&#10;zC0qug1BZZb99eVxw1nTJk+tC6g+AoYuEPYCt+84vmrP/0HAzgC+O33K+sCfs2DAY8geuGXtD127&#10;A/AbIIceBr/2G4KbblE8dJZiw15FuyaYnRPMzRK1NtFcIOZmDbdfG3Dl54iZpwCmwMffdqqa8H2J&#10;MUMfxKs+ACADeLgC3bLV085Fpf5siZqnCXQdsqRhoevU+URdc16AA5bOP5m1F78T6tUHsLj/CYfa&#10;ogQgO3Rg1YUoft2tSCzdGCdyVcJQcwAgStDEqUjvDDwjASCUD1IERkKUQAC8RkLdmdXdHUhCwN+/&#10;ZVld7tUfQDBOVIAXdcVNu4BcCibFiSdoy8eAA0AKRq6bJXuz5uI/4dF7F/CV9yx7rHLTx9HN2htc&#10;mr0oZFnVsWgLTVxZ7iCMhBbpzgb+DkW7IziY412q1e90/v4NK/alu+w/IWy65DKYuwDCnq3OqQNQ&#10;1DuIsr6Q0xNg/WvUgJAuiasczKLqk5g7sFeazXnxDpYuDQhqFwK4T6JX/enzodF5BskACiAEKA4n&#10;uG6qARYQ1KE49VSC407sat+F7L4U9/zuiZW7+TeB3Qsa37T9fCTu0kATwAARIuT91Keh/5iDy8ee&#10;kc7IgCSBsR1Xmofaxt3Ikv34+Nvm5Yr/TG6+HPjIKkLXjX8OsFv3IX4R6Tc4p0BRtrOsPwbIYnwL&#10;nYaH27s7X0PnWynu/f0Ta/dNt0A6GdhdPNM593znYhdYVUhGIPSHYzEWYDps69WyXxxAEwgZQtYN&#10;Idwh+9LHeddurFlLvf4WyF6AX4fDy9pTqDTOjKLKxRLXzw7MNjjhDAyVPJm+dEiZp8qcZEsPMenc&#10;m2X6MLrfnJPK9ow6A3z8VWur98KbgPtuFbzuz57lUlwBushBEZQCEzodTTdY9oEJKJJ3TOhfdoAz&#10;Scnoq52P/dDD2PwaYvdHj0lG46aPodvZj2z+IY/axZu8hAuk0ng2RE4XRLPitCFgRLiE5BJV9xO2&#10;h535+0MI34YtPQFER2ABYHZspekU4KyvnQUtemdZNyG3OZU/C4D7L3vwaafpWBifhw4A1+6AVjYB&#10;NJj4Z6nb8ibnp64LxrOFboNZXCMoohHhPIweMCdKM0PctioOCqoPu0g+H9Uq/9B+eOdXdWYmtdfe&#10;Btz22mXVqXg0fXyeSfTOhNxoEObzKxNDjJ4PaZAvKDDIeyAgKS524X9j4cC3XNUfGZh2PZBEHOkZ&#10;1Mo7gPoZZpqXr0VxZD4kRUYdVwAkFyJgIAAXOvegW/8pfOU9D+ba2ojplYrJ6rpnt13630MnW2cq&#10;CkhRF7HMN2YDbSzbVrSTIBSK2Nm7A7PvrNA0AIDbei0qcG/oOPd2c/0KrDgQfLDLhvrTD6Q3t+Ix&#10;EdJZ8IgWnPJJzshd6uOPZov77hCNFvmyvwA+/W8AnAbgIgUqbwky8zaKM2ivJhmq87gQoCBNIQBI&#10;IV3kPhTOx7fxgbdnK/b5WlCbBS5vObPpVwbxvwhhvyccJK8NgAy/IIMApgIFTQ1gFsRZyCRe8N49&#10;QZfchzfc9rmQzX8e+6KnsP0WYCcAjFiKNAZYWee09nNdRlcYHAQm1BiGjIBK700xJ0OR/TVOy76N&#10;v/v9wyfcbgCsehdh/UszyH+lugalrkACQJiPfwgch8c/If2+KMYJRYRG+nTeIftv4a57PoQLZ21N&#10;XqVXfQAiADdgxt0oL6M1XqmudUWmbqvAtUycZ14rCAUg+TsxBlptXiK/18X4JqLn/10I+KRqMmfX&#10;vX9tTK1TBW66RWOrXB3IHWTUSqAiIOABUoQiI++/GBBcrvARROTdYtXbf+9c/t6/wPzXU+w+Bg3n&#10;vBGd3V9HdfNlmyyaupF0r7LgL4ZGGwGtEk6FQoUBNDFxsHxFTCCNA87bI2Tlq5YufgTM7hDXWOT1&#10;fwN84o1r6PzjBIF1T02j0o7hDgqCcdI7eQmIswE8C4LTBJgksUsEjxN4VIF7SXxx+91nggpk3vDo&#10;hY+eetrWgDFDByEHPgmb+ZL3E5e92CH+leDdlZmiSokJKoRBqCDBfN0Wg0kKiig0rgOuTshWVCpX&#10;muHH49NP+59JFt4DZvvwmluAjw4vcN5VAIGYa00DMkMKAiCQANBBsCaWQFBUtXtGrRm3kqX0yEo3&#10;iYuQpN1pjac2SDS5zgVD0OM4o4MAIIR4B9+dqOCIdEEAty6vCw7tNLQC4/USV6Yh4nqLw0rywlGg&#10;JESAjNk22DI9u1+nr4MSRQK/XtSsYE9rrSVv30DxQiJTbFSG7ahWrwLwFl+zP8oW9v8e4sZ+3Pj3&#10;wEfeA+AiWhRXLa7MgN5k1cTqawdBBGgueNAIKDRiPSACVunzNWF6C4BpmB2O4KIZiCjWMgII0AnQ&#10;61QBaAjwgPBcpbuGXv41iC9jsv0u/BO+gIuPBKzbMWIWrgKxF5P1DUDWwTIACQgPQWWFahVB0cSi&#10;yUm1O/OAz5zUpjbD3EZKiGFeVQxEXDDPtSDndmKOcGnTh8Ut4aYLBXfffYzndgBnTwH7u+A6PMvV&#10;GzeLa95IRJO5SC2F0CT5YT59eYpiJiKiiKqTkOokEc4R56+LbfGTycK+X8Sh9GGc84fAA3NY3Upw&#10;M/DQOwTTP6s868A68boRqFYFTiEGFjWOyHHHQMYA1lPrbEArdkir6VHbv3kX8MCfSDjnhy7vGN4p&#10;cesay6RKrQiQIRdelCRz+UE8c/EqiJIxfGWTQTZTwhUQfbPHxF9kncXfFXG7TzVTP/euszD/8CJ2&#10;n/mUnPeNs6+HyI+J4rUCqY7OlkHNPAd3OtP3d+LsT7Qru8+483QkzPDk8548ZfStBafMp/IvFXrB&#10;/eA3rhPfePbLDLU/CH72WnPVCqUK0IuSojCIQcBITL0YIGBh+jGIWCxKiDB2GaMNmVZ/WWnvBNKt&#10;GprAtZ8drlQUkAqhAgSoUBUQEXOihBC2lo9CiCTpTrUPtBtYblwGsAM8mMHVpmepcYMSEFwQyprK&#10;zz+S3w8EmFK6vbJvGq7q8p9EsrgbIeu2TDNPDZo/m+VlIKy9TpiYAhm9ZJZuTvfeter7M1WkzhCc&#10;gEI9njqIULQv9GnM2ypCDwnqMuoGSuNntTb9s4iiljoF8DjyRbQGSATImt/ZUT8ARCySfKw5ccHB&#10;BQck87Jin68Z03lfOYBKELa2fhITaBBo1usjUwo1iEgGE9UQoibculfAVd6LV+LVWLfLI944XD09&#10;0AYsUBBEYF5gVQH9Kv1gImIEDp9gewtoBCw0BZCa0CnhVegkoCaG43xnYmIwNUt9mrQnMTcreOBd&#10;RxGKCGy5CnjwkGJKL3J+8gPwMz9KVqaFXg2xUERAy7Xl/EtyF5cJHfIZrpk4S0QzjyDaDOLfKFr5&#10;IGZbl+OBOdVNV2F5VPgIHRv2KuknglSiIF4pEAokt4zIcY5RVSKKsiydQbzP4Ru/s3ofnLsZ2L1N&#10;8doPX6OV1nupleuRSlVCpHk7XSEpmkAoFAghokGhpiCdGFUIBcQ59ZMb6Sd/1kWNd5Nhs0QeePWx&#10;zf1rwbl350cEtw41Xnbe3Wc/BJOPA7hJRKpreV5EtkPkndVu9GRE9/6EWb3mIpz/jbNOCX1rxTOb&#10;od/wp8D0HkRvuO0ySOX/pateYC4hWKwnNJgogjihaG5/JouJ4IXwOXPUFCZAppGac0LVCuLJt8Z+&#10;8mesXfNaz0YqFoBdMaQQSaA0QDIRmIhRQLeGjwfgQLgG6s3JgHh5+7bNwr7wgPe+tUW0WhGChGJt&#10;5fc/Qs0VbB5l4VhqwfZ+PmJIZ4UuAj1Ah+I7Lws+n8QYKB+r1gtBBkvmZ+2Lvyw4Y2WfYYDBLIUg&#10;ANTh+o75KRdRFP5CFYFKbvxj7mUGxJxvabXxU1EcvR4MwEzeDwqlyxRi7jjrXe0DATIRZgAMygyw&#10;oyhAxw0t3olbM60SnIiVfcWc4TCANBTObxGSGk+eK9XWzWg+5wr4BnDjBwdeUiFsMgWQgpqBQgFW&#10;HOv5e0xLB5LghDV0CrDeeRFMFQMKigSFH2hg7Pnis0o/wAmoIlCIQc04g71zR187z7oXePIVgh+8&#10;9CKpzvw2/ORVtIgs+9ByL43kZm2BhFxVl5yhq1HUVBAqkqEC00zATCieUt/4Au9b74pvuPR82/MK&#10;wVn3rkLEDuAFXyB8cAJMg+pyf3gKMBUwK8bcwLyEP8a8FIilSgsTsInVLbyXfw1orQNe+9wLvEb/&#10;TWXiOWSdZKQQBTRAaSIs19RcoAVMzKViGnIWDyD3wWUiSGiCmJXqm10j+jXSTSPsz4PtThDb79qO&#10;c+46OzeIibxDRD8FyBlDN5F7QHyEwt8y8O0AXgfwl0i8j+TnR8sUkX/VcrW7I+cupgHn3f3Px9Sf&#10;wQx9B2RPFzb50CwN77BK47kqjmJBUKzx+YJjAubMHWTucmYx9obsMAIi5J5icwKRFp38uF/f+QGw&#10;Dbysv8AZBLm3w4NwCDm3BGEIa34jzB3kvtJAbXpG4hUESXkIeOGFkUO8XsV5lkzvuKClcw+ACKwM&#10;ExldZD2wf4uz7uKMEb7oJPS/B3zWPVcdgVXdCyxc2zqFa/+wgYmzV70PUJAr+OiPivLewffI0gxZ&#10;sBvmrx6QQL+eIj9n3YVtaGwGABhohX38OOteDQKqwQofQFAiiBFxqyj8BBlbiYDjJpOCAVOwoBgP&#10;YnBFqw1EEBNPuvrFTiu/Cu83uiHFxgGoQZ3j8Pte+d0TAGVwnJ5guyUF5pciMqw3pcsNbVo4f6z4&#10;FO9fUIzHFTqIAlBBIYFYNW6tx4ZFxcU3r9qbMrkEvPzWCefd252vXyO5M0dyBUGQa/wQFvNrqI8L&#10;wZm94AYTK9xDRin6uvYiRNGP4uW3TmBifjUqgPVPAtlhD4QNEMs146I9ReOKbxv4e/XxrHmQg2pU&#10;n0RrdnWG3joA4IzIKd4efOPqIKpEbhukhHxpFfZrKtdUat7X1GIclG4XhUEEJKhRRK2/WV36w+g8&#10;7HHwiVXJOCoILE7Ng5BZAT4lxK/2LpEBxCcCw033X/bgtqXm0g+C+HkB/ojg35P4dYD/zpTXdCrp&#10;FgLvADngOJdzmMmXAfwYCWy/68wTo/E48cxl6FseA7/+lDqt3QitXm9aJSlC5D7zfNQPLvblxM8A&#10;SfLFQgrNm1pIAMVkycedGP0skqV3WrKwUfefhf4kUWTwxaTK7+/xvbzAfHE51idfBiIXkknsmQBm&#10;v4Whifj4bwlcWk2TpY0m5vv+5bWXP3g/+5x4eX/KJFCHR9aZBOl7z/U+htxnZsWCVXwG/y4/UtYk&#10;gPpJNE+bcVtfvMqLLOWFAYFhLW1bSSYbQm+FKUpVmEXPAaOXoXVB/htNgob+Yrymeo/W38PtIopu&#10;wwGclKbag/Xf65re/dEElbJ/yk6kQMRJXHtZRafexFSBl/5NcW/pDiqWm2VN5TBdA7eeFLpdILR9&#10;2um0aHnEOqHFkCssAaXGihT5+Bzpn4F/UwIgQhfF69Bar9h47ioVE6ik8M3W85TVGwmNMnXCXhD9&#10;wGQvqOox1HLcgwU92cCN/cdMXZWueiNq7gJs2bN6HzAAKs6y9gwL7/Tw4GdhORmYj1IKO8v7gaKE&#10;OIqLJxAmvF797uUD5LpPQGICWx+8GojfQkQVlspRv/15MB5K9SlAmEFRWqRy4bH3D4qwiOKDZUL4&#10;BqH/FpOXnot7/liw+TWr98EqWLdnGrvPfEod+GkReVmvy4An6MKLDPbKtJr99Wnf2RYMUsQPF/KQ&#10;A4IH0jjAZbp7sbW44/7LHjwL4K8z3/AKiNRBfZ+RPwQRnP3N1ZSSU4dnLkN/8k8FN563yeLm64NO&#10;+CI6ZIAxlNqDAOLyrWKiBCICvuQ6LNfdgeCIXMNXB9OYjKavihutl9vdLxCc/+3eXX7omZUgR//0&#10;p1FMcBsPPRlj7iLBtbePFLNQzdKl9TS6fK0cnH/HqGNVrLDINyeA5voK4tpUP+hquAwhCbq8D0WY&#10;b5Fx/VVcMNw2EYiPJ2s+3uQrzaPQsxKO1bYBQU1W+AyVk1NvqKpGtetw9nPqwE2CkEEkG1iU11rv&#10;mvubNuTnOFGGfrD4Hpzux6BFRv6Wgdc5RC4H4gEFQSo+pPo264Rnyf7TMThWyKMFe470+4lvFeiD&#10;BiQhIrNGWWjJRHJmXjA4kXwcMirGpDBXHwfoKWe5CBwxjfl9MfwqCuo53wS/fJVYZq/PUN9m4jQP&#10;dB3ZItgvl1DNHT/I54eJJ2Wg80oXRTFJCNFM/NkqjR8SOODaD2IlqFeAUSVkodkbSiVPBwrmLYR5&#10;ivmCc7t+P6Bod0luLnNQiFbNJ5Fb/7xldcpTnwGBRsW3fsZcdV1vB4FI0Y4SATmfVFIcCUeKGyBy&#10;cJ3JySmHodARlda5kfMvw+Xv9br+nJXfxSrYfs921BZqOPfus38NIhcP1PJ/Oi65mPQJoO+OO5V3&#10;V9vVd9cXau8G8G4AOxTyNhNcrgGIOx4uKNqNLtbtmbbF5tIvmdrrSPYCQBTuffRymq60DekU45nJ&#10;0LddmX+nPJ8SX0iQzlIpbJJSbB1BXzxlvjgg5H6v0mc6sGF8WKMpJDkogtRA0evx+r+dkdYigLLT&#10;M6y8hh8PCEAiJN0z0Eqq2PEOwexc//Llv0rUpxtw0WzRjJOucVWkTwHNDVWJW9MQXbEewqEvypST&#10;dWAIDlkpcpuAqJ/0kW7ybvVI91U7khz4rPSfLP+tZzXoFSs9ekXBuHEBwvrZonyTIH3z5Wh5eaO5&#10;jB70hsvI/SOqOgFwZG/0CeEggDuxKpfsKY4D/ZSPltIa3KdPCka3TAAGQAolZag0znW1+uW853mC&#10;jb8J7P/GiZEdNU6u7RoBlUoDzk9CJLeY995lKJk58n3mLv8eHEtDcl0pABAmro5mo4Fs5f6U5mHg&#10;1R88k3HlFRSQdBASEgaEn7zvCoWgoEsA6VkJHPK5MTAmRJALULl4CRUHjV7KpYX1Plq+WwAAnI9R&#10;aWBSfDw98K6GGyl523MFNBSXy7iH0bmVr23qohrRinWF4cl7/odEbv5ccdWrqYLe1lhggEcTmoe2&#10;52XSAerI3rrbsyb0nlBkYgoxeBRevYa6ynXVs87arNuuWbH9q0EMqC7VrxTKL/YoIv7xu5fuvJ6R&#10;HRTyEhX80uhHgJtB/KUP8jWlpCL4MCHXrtszjZk9M6guVQHKbebkpSTbACCCCZ/iQyBwztefXi39&#10;mcnQt7wUuOmWKK5OP1/gZgUBhOS5PFAO6EF1BBAY1FLA2hDr5jlMygAjDOkhKP3tAAEzIqpeGrFy&#10;Gjbv6t9zynYMirPADYiT5TN6wxWAazSh8RRhlCIc6OTZumCZtvj1XxM0JmP4aqP/I/ubyER6i6Ii&#10;hUMXwrRgWiut2wU/FB9BOK2rjtS1NobLPwMhcX2T4whDLd+sCAADMtsI624BLqLRaH313HovXgrL&#10;DUt9ZsSk0SuX/R+klCRY0lRskw6nQFctNPTBtg3RguXvYLCrSvr6Agn7z7JYsKXUnEAJNaL9fFz3&#10;l3U89QuCxV2Ai3lcy82KeRGOEz4GomZLXHWy7yHoqXj5vynIQ0UzOHRxNNNAuWGfcA0s6hQOrrAJ&#10;/dodcFsegaO8lJY9S9TyrpPiFZfjtde/5b8JDSnUOsiDIgfuXRkEBRbSM6qNiUslXlngdVEM9a0Z&#10;9fV1w9JXv1V5vxhUEjhJ8vqP2vsKE2kGLE6Zjaidmy7Nv71dklgy2U9UM8LYIbRSgCIhSKFhScQ6&#10;6OckGJwjAjJPclOKZAIqEZ0VYLNYuP9oBA/hvHvOztWtgD+FFAsx+dhSpfP6DY/O0vwap5zAC+T1&#10;Ls/j+5MkEQIAUYjxLgh+un+vvBDATz59GlWOZyZD33Q10N1SiSoTF4qr1AmKaQUQESmyIuWSYiGV&#10;0+CYWqx8QqR9h9Olh2ntJB9wg1t6pXgy5D/QRKDMLMyk6eJWCICbbimGa3bUoPE1QiCAi6vrMDNT&#10;xY6bibnZ4hKBQxsAqbSgUWGvHvBhngK9b4iQq3+TiOMKJa4ti4Pr1RqgzBBxifUI34kkLEiuKQ22&#10;qLQq5ot6zslnj26uXQHLOrcsWJFnmwqApYKQCowy/B5HHsvLE4iDBKkh44b8xzQutCkFVHOJpYin&#10;4GgMxrKCBwgsFjspbNtUAemY//3PkCtiRYGKImHJqbWFBgQbaE+PIw5qXAIqxCqAjyKp1C5BbWIG&#10;ANDdB6BzXHKknQKbu2oFIFui0hr0GADsWbClYOZeFhcavnuXQ5oebYLkco3VwcVpzD+e/zSIeB2y&#10;xQd9vbX1Bqc+7j0lqZiTfNzlv7GkBQDE0hALH4013OOluw/WHbh3lBwK4YQi1Ep9Ulr+crEjwOU/&#10;uQLFEcTiKXGulT/KoZ7IyzU4JvCSHGk2/b0auiarzbd8bkoWsjqT9gSz9vD1TdcAN/xejHjiYnLK&#10;F+5JYMWYJI98r0iKmnT2NaRzZxXdnS536mP0fooDmPvaBYQhRsi6M7a0sDX7/C8Lzvg3K9M8CgNE&#10;8VIRXND7ScIPxqk7EC9WUF+ora2cASjkNwP4LIVg5yU7IQBM7C9Avrd/D/4DSJzzNAbIPTMZekog&#10;PVLtdJc2mlkxf9NC2XAoNJIckkJhQdPkllpo39BM5FV18BUu7b5Ps2QJGtj3NwIoTO090VsSwLSh&#10;UjuNcerw8BmwvVNFqMtRuOqQuXjgU6LUfSmUqD4DTtRx1ZeJ268tbrgX+NLzBT7ZAlgLjMTgAIae&#10;IfmEoBFXoltnn4MIWU2QNYf6j4PfwjyBRmUxDt0PiqW7+xryCjQJgQBYmq5P93z9BAku2DgDhApv&#10;NL+0/zfc4tyP69JTP42FJ37Z2cLXYGnub8Ewny200KLPMlhkEWrTG4EdBHkPLPmMqH3GSfiMU/u0&#10;d3q7t/Qfhene3F+6wjsWAxDBWwRHgRPb55B8RhSfFfAzjvppZOknRePbLbVv4DuPj+57PHWQkW8A&#10;gCJysiti+raIySt9d/+/denix8Xai6Vu1LdcDDwsAiIVmIGQbUizjXjWDcT9f1mYMdbKpE+NtKlQ&#10;VLTaEKlEwjxnQR58VerKBmog6VERPFYNR/604rLFXruGhMJC0KeDWacGW5wZYrgF5NCjQOvcKRM9&#10;O0gFPUe4OcBymvpBmbnRQrP0gO8e/oVq5F7iLH55hOx6Z91PSS9Gh8vmRn8fjgm7dkGy9wsR3Ppl&#10;9NCAzLKGGaJhRt5/8QLJycy6j1aTzgdBC31duq8hD9VuSZ1ZZ4IhGe7zzVcCdm7DId4Gl+mymAHp&#10;LwiigcoQIiQfr/nstaL++tj56306//tq3UWIUhRFGGMhhNPBRIR5cK1QoinxtWfj2s86TG9e1v5R&#10;nHfXaXmbgvz7XgvJD4F6t6Ng10W7Vn2WxPu6yKZJvgXkaH68lof+eNnY7172IIIYFivd/zLQ+GcT&#10;vOa4cl8dJ56ZDD0sAtnhyJi1VuAi+RdRDD6HSHVJnPvzzuFd30p2zR08/OFXPxyZ/Y1D9lRpMpZV&#10;FyEBvK/G1fpGLDQ9vnaFhIU6PE5N3A8ECIYmuDCBmTIaGsD0PgC3KtqHt4AhN4OftBVzZdUbILC3&#10;BabdKQgbQ5cG3XZUUABVl1pmDxmxMOzWH1JaCgHLkHTbk90v/BfFtuvXTuqA1k+VIqlKAspimjl8&#10;zBZ2/Rkfu++9kvhfF0t+VZg8JhjcBoBlfEWDUCT2WmmuBwh0/PsROj/MTveHQ/fwD4dOeEuV6Zud&#10;Lv5ExcldxY6HZZ3ujBDpIvOBJqRYuCtS/xNM5S0MS28NLn0rxH6EIXsr5vf/Ge58exvTl59im0rZ&#10;wAHG3NPdCBW2JSTf7Pz1y7+QfuwN73cMP480/ZTQMohxeTmlZyEf1ZaFCSTddXj040WXrik/xymF&#10;5jLwFCgeK42zXqMFoq6dtNt7AC1yJ428t3yeC/LETzEQzaK5ZbCw/Lav/KZUxK/LsnRdPubLK6W5&#10;HrlAl2d3octIsewjqVX+59Lubz2SHbh7f0b/dSjep8DiyhJXGdiQk5Rl3TMQn99CtDxwlJZBaOuw&#10;cuapomm5eOA1njfxD/oo7ic/GJrqeXuKJlUAm5URH7pDhGp0pBlos2SQ4VVuxCglAU5wsKL6of17&#10;6ndaKgeSkD5sCH+lIdvlLE9oRbiB+VwqT3lZJi4WcdswO6fYcO1qTRygwAFMt0Dwxv5v9h4AeOCy&#10;R475vKc7ZOBfQfgLo9dEcLEOdFjqA6ppdIDkX5W/qbj/68S1qWPjGcrQOwATL0R1OEilf0s/Ipxw&#10;Gi35SHa3P/NT0r7nEVSu+jI14kFxbgHIpf7RwdrnDE4EzgswibDPAwDbFZy0yjUg6IJhEsbNsH4e&#10;N8w+Alx+UGFhMxjiQluUp2cw3Y7wxSuFIZlGCPWj10GIopvSPWFw80N+slVYllGm8cLfrmDyOCJZ&#10;B7QrMSuCa2PAvCATzy/+38KlR8HPfUczP/EtRNVdQO7ZGyZk0OQngIjCkgZuulXR3ryAVPZh31f2&#10;4bbX7sdtL9m/cOtn9netdoBAslzLK9qDOBeNtAuKARqnndQO4m+vmsO+DXsR0jnsW78ff3vVHHYd&#10;XsAZNxEH71x7208CJaWj1/EAACAASURBVFNOQ6LdLGg5B5LFxgMMnX8g2/Ng1O+XoaApK6aNAlKp&#10;u6i2ETfdMrzGPN1OxAGEkIKhswG0qIjky6PQBrTEkjmY+QXT+PFAt5ALYStZVkr6nUdz6jT4V2Kl&#10;+2zhyKSFZKL3zADKvOlSuussWUL38CflwDe7yef+g7Q/9/Mw76FR5SHncAgsDtEZFEI4QEwem7IZ&#10;zel1rrF1GS3MEjDrbMhNj4N++cE+ICAKp/FB9f4x1Xhxebv6Tn8BIKLVqFbbqqPBeNYGw1LE0G30&#10;DrUZsuaUxSkQFAK2Rf2T9cmQLRyKYTC4iux1UbQfKKMxVxw0UgRoino/i7lZxUAey9UhoMSv6LeK&#10;9wrkH9dqFdKiz4Posry/AmwfJHXXRbugphDBH/TqI15iSmy7d9ua6jtePDMZOg0wRhCUkruMWltZ&#10;HrEhgpRZlKSh5q7+feKMRxBtOgyJGsHUByAIRYr9mT3zcY9LiSioqoEyiXorGiTj5Du/lPo5gbT9&#10;LFhfGo62xUArdqhOngmJNDfzlj7/spFc+e+j1oeinIE0pLMA8A4JWTJDsrL8mUErPyFOuoDbD42P&#10;9BcZ6c/bIWVEYJX6Jkyd38TpP7AGGkdpBZRlNjeX598Pad4Jiw1gx81AJaTKdFGY5iedDcUO9Rc+&#10;Ms9wpiI1PHSWYmIJ+N+vAb70S8WNmwnsIDoHNEhxxEpf7R2A5a8j1IrrmSL1ghd+g/j8pcCHXwZ8&#10;/pK8zJ3/DnjkZPefT6/wG4cU9EHk8X9GWCp49t3E7F5KVzOg810wOQKm5SK93BwsUrC8qOHqjS0A&#10;XH5ka+ck6D+xlLdmCdK0O0ua7ydpKVE2Pm+KUQ4HsccMWmRpWW6MynONCykOGjW34qvXCi5cnqUt&#10;ldDI54FgOBAsL1CooBopAtPOQlice4Sd/SVREKcQr4tkmD9K4qXexJLKxGxtatN6rc2M3gPbOwXr&#10;dtetPr3ZWwLNVfbXJ2sPI3JHClIHpOLhb4pXiZuz4octLyGk6HaCN1icn/wz8vzAGiLiYQixsdPK&#10;Dnng8Wlw/ywEEiSqpEEilGUI2V9fh9x0SnFuPfzc2rQkUQjQ0wwE+BQEeOC5D6/h4T5ITq5Q+P5l&#10;9l4BSHxxIOJ9fSdKZrw9Paz3mcnQiyxUA4czcFkEsKAInFGmttRM20tXBP9srxPPgu3/JmIlkWcI&#10;JRDlmRg48oGY0gw0BtEWluor5GddlUhiNLNFKbIO3ycgIzi/FZNtYMcOAIBr1DA9u63iao1tUJcb&#10;H4cllrxMDpRPcDiydAVYWozZgUV22y7g2h9QjRqzgOsFAhULGkYXUgXbmdcjgJsX0XzRG/TZlQJ9&#10;oYk4X1uP6UpdayvMIQgwavcrqy8QtDgZUwLyLYZFHAFmgR0gFtoBWbpEGFcOpivoYARFDBHnsWGv&#10;oju6ghRuNV8rNuRwqD39EgmhSJ7rB1B1eSUzRzC8co6YjU4Y0wAu7zFbAKOGYsCKnRkiIBUoD448&#10;/WFgbiNk/SHE8dRcrDMHXSiHcfmOB9pmwlzIVa/wTcwt9ifZcfiYOPTXCTD0m24ptlLbulzLZZFt&#10;diBFgqBnYTCTxUW25klZXMb3h/5JAA4SVTbjplsj1A8N3/C8nye8q1BW2ZdBQqiF1BQA0QzQDM1+&#10;elAhAQsGIutvH8PoXKLkmyoIiSuG5qSMmtzP/S7Cl64VOllfCiMrEAQxljzzSG36sYMW0Fl1DWBe&#10;JcUxYzSd7fv20GUzATQQVrplRgJxB/bCUwBjaHWXli5LKo818OAlwrk9kBAZewc0ahGRKcvX13wX&#10;Cc2sjggx/EiA3mr0AwO5WPnI8fm0mWfPgPz0Cte+MjrIe0eqCh4qf6tl/hw97oyda8Mz87Q15wBE&#10;Sb5vCsgnuA0IvbkAqCYwDaBzPoo3vMH5zseTA8lDS5/7BXFv/lg3oj6pjNeLClKxIhFFYSIqNh3B&#10;TNQrIuJwcCEfzbUykGQNA0mKE0V7ZrZBs1lxi3incfOMcMG3FDtnDQBcXEU7JFPiJ6YpApGsl+lo&#10;cLLmGcyBsCaL0ypO+M0zQGNONUxvMLgYq5n2i58MstTJZFEdl1i2i31Nobf1vxBvRWUiTtmgX+Ec&#10;utUOORs0udMK7SrfnAhfJq8o9uxXI0PHMrjiVLNeXwODfWVFvhFhpmg/Jaiu4pastkWsWR6btuyy&#10;FTk71ApXzQpH0p9arKSh9zGgM/UYXP/1lQtPhERkyTtrmwzmlx9sX78kApqBMbqNU9C4E2DoPgMB&#10;562xwQjk56FyYJwVQ6RgrGRYQnUdwW43v2HwvOLBsVBe0xksJFVs2TUcFTZzAQCpILc3r0BYeUKA&#10;g1iAmkcQx6GpZYSwjKcbPGO4BAf+DwYTMUh96NhAAJg6BLz2ozWNG5uWhe8NLAN5qwiBJI/vnE1I&#10;Jr1+Wr7cFDKcIDOZ5O3/SbDtemLXJ/Jr+VG5mYrvWpG+dcWKTaFCofgaoqnr6q72t0uQu9P7KNVL&#10;PppSuntikUdFhOYooFJoMjzaRCAUlWw/fEYka4xOp5w5ML4fXvMOGuFrhPgnCNZjQMvPy+QSkPzO&#10;snfQexSPQ3BR/rc/15ndsbZKjw/PTIbuGwCSFK4wr4kDNIPLHEwUlAxi+QFI+YEEFdD751sn+RGb&#10;Oe83AHTnbfHxhrpfIbJJIDbN0t5Yy3r/A4IT8eZh2eJ+7H3iEC74IrVZw6pdP6A15AwoZTNyS0vB&#10;17KQO2T6YMGlHCSOt+ITF1a0WmsbiGTPF+E3Hd5EyyYhcW7mY7lIac61lKiqQyUmDy8FOfZxkhSs&#10;cNwlAGChKdJwM0KvlEKqGZQf8jQxUBMk7fZBRL5boXa70j+OvLd49PfmCsSBYMUja9pK8265jLLC&#10;DQaBH+bTQO4q+Jl3CO65WsBE82Q/xQEmywpkoV05BFhAbZ5I1q1YYxNNdBD6dY6CAsDBJN9TOxpi&#10;9s8P6WdQK/Kb5/JQBWV6Y7MAZC4LUZYRVZRR38NyD0HNBHAk8rxsp4a+E3A5hApQXaz67uyGNFjO&#10;Cqjon1tvgOSxAMXhxR3MdRmmkyMiTgAlNYMaYUUyJGE2MDSzCbi4hXTk2OK84RgYzMN0SdG3NJSe&#10;JkTA4CEO5SYCMgiI/BTilXxikm+7o1IMoSqj82PrE4DPGqIbN0smq1jdc4uFSEZYkiZdhaF7eJkQ&#10;0XtYAAbJA1zTKbzwt6s4/O2+auyqAKQNXzvgKAxaSuYj3SEEKBD1yDwuYWI/hRv+4T+6uT/vzu8+&#10;41BrXfJrcN11ACBJkMzFJtbtr34eebkmElz3COY3H0K8Wk770X5jLxiatIW1WsEEshGCjStdM+W/&#10;EnNPltueR0HBkd5UMU6vqoicJJ6ZDD2aBASdWDCXMoEzj4xxYcnJE8uYEvnJV4GCRIJr1CWq/EcX&#10;Jh+ya/7gA/LwV9udxqZ7HAisvwQiAjLfmNNT9lFoBiFFaCdwky0E3AvdcLTgrsJaUHAqgWaxhsfa&#10;qTsdkMaghlHcXnBKmWrMZhOdBx5rAxCb/zaTydamEPsGfAwxEaiVE0pQxAZVHTuqSCBo4RgLsIiC&#10;KzkNugBCTVhnc2DWLvMd5v83WNY5iGhdoMM8ggWU47AXoEiA5XIFwFg12BRW4OjFmrhsLSudV7k3&#10;RfO9qyQ0hBCGLOU3o+Fvj1I/MYnMaxBDfvJVUbqgXEuFqhQSKi619sUB+1fxoCwAqGNYOCmJHVwY&#10;i0MqVg3CejrR65+BtzX62nwmPevBvm8AM+cDVh2+hyNMa6VXf3KE4oQ0dDpgYUs182yauLKfc0bK&#10;4s+cXoHCROUIat8k7azDojWUVqZ+SwbUelFY1m0h6zZXkvuwGu8siynNz1JYDbIRDR3IZak0gmTK&#10;/LzmEascMhgUhMvPJTKLR8tQB1hw9SA2WRyVOuDJGHhvAoAhg+IQsy4A2Q9UMOQK6wvm+agmwJBN&#10;o7W+hfh5beCP8/v2LgDb1h02CY8J28W4dgPdWA71IOYzahYLxVVMqz9Wlfbjneaj79b0QNZ+Kv6O&#10;cwlk9lJQHcRSsLSa5DJ6MfkzWLsCbSSwxdaq3T7Ud5RdpbYM0TNPMiHIIjS9WMw9TFV899JHVr6L&#10;cnrZl6J4/Oma789Mhr7nS8DpNy6x+8Q9dO6VcKhroAQVQkxgrgygRB4ZDVBMsri6TjX8tlROb5pu&#10;+ABuf9NiOOetxOd+ftWqCCyX2c76FPLTg0ZQmpx7Yn6FICykhw6q6QaIz7eEsRBv8woEAJhl02na&#10;WYd091OAgPM/C4cfOMtUq+yls81QpF5l7r8TZsnibktDB6yf1+OoR1mPK8j59xAsAbDoRWcnlqvb&#10;g+0r2pUsHkCtHZJkZs4QdeBco2xHYWtHz3UhIEOIGZJprqSkAIDossiC5ZoRQTiYRtob9Uu5Dz28&#10;rlM1lVbOrbU8+kr6tJTEE2QwZ9Gi3f5iwxmPrNhHC1iAt+nVrG8DJJbmx2Pc93RB+l0+8kf/Yhme&#10;cMd/FbzmI6pQT1rB58v9+aVKWZijWay4PBnbw6DJ+wQ09CwCpDNp1pygFOmGWWiF5dgqOCvNEoZk&#10;H/ZWDLOdA6w1DZJHLZVHuoClvaFIUcPQRJI24EaW0JW9LBgxZSz7dVDwC6nBmQsuhHmDHDYNI0+V&#10;Ur1HfrB5Yk4zoXEoLsxJBO90Is2ssrqclW/uI5lmafcwQ4CFdD/iuFyKuEyaKF13WdpCp9tANCDY&#10;LnaB2+7s4DXPuYeV6QyIor6JblC6VcAU5gNc6gDXcEmEX9T6czIL2R/ZJ950MDv7zcTn/vNKRJ8U&#10;KHy83ySeebT1bg1o0PzLM8n+eFGWB36e8fAZsHlCA87sKTXOHgzHWhtOEM/MoLj5XcCtz04tXfy8&#10;mNuTwktwaa4x5akfoMXhDXRBKNX832Kka6yXKH6nTsY/g1d/dEomLgJeeMvx1U+gf7JTjlH5G5B8&#10;uy+Fabq026x9ZKSA/t8CmFnTQnMTJF9g7OHfFVdrnisa+Z4FtfcsC83eCOM+S5NDK6YFXTMWAJc1&#10;aGFqWTEcYBrMj5g1dg7gVgTrHt4DS9q95qxsnwaNknU7U5YcWX72sQDH5IjMmTlEAafmozjzL3o3&#10;tTIJ9+JPMA3ZpWR2Jr1hZZNZL7e0ICSpdReflOf//+y9ebxlV10n+v3+1tr7THeoe+vWlJlMxARD&#10;SGQQBGLbDySNomJweN0+RV/TIqKg3X6aRqko7fQcQJ/65KENLYoSxRHp4EBQGUQCBEMglUpSCUkq&#10;lZrufM7Ze6/fr/9Ye5+zz7lzJgjFrz6n7jln772ms9ZvHj6iOHLBJp1un0qvw408wbBO/+PS3nN/&#10;1lKyLUBzHX3IyINVqjwIAhorsSGX2s7SuT5KLkf7gOZzACZR1f9dx0Ez6qyLTPurJzB51EA9BVBB&#10;LU3uXGd5DACbSBqz0e+iBtGasglsQD3qwnMO9BeyoxaWfibl6muaEn6wSX11k/rqpoQfbIq+uumK&#10;H2xK79UN6f1QKv3XS5H/w7iI4ClIvN9PkdbabivpvFwX1czy3qKGDKrZPAai8DrjrUwFkDYajd10&#10;NYJ+6CjwnItVgY+K48myVvSaSdIcpIwzV1fECBLf6Vhj1+u9b/8YXvTePZz9auDaHeLWLaDcAUeG&#10;U+EFqxPdtfz/ur+6vb0Q+2pb69755hX2Oo111JeuRxST2iQ4UNX3J+yQucfnzJ+ZEvrtvwle8+NW&#10;NPE59BY/AT93MUUUBkbdl9JAiBUwZjBOgMHFi6JG+N0irdcLgivSS34VzWYX134QuPnrt9e/EVBn&#10;cBt4nUJKxlhBaCD8fRSeDcNTBpdq9wMEJZ3wnZkLCknjd9e8zZtLz4oZqio1fR3TKEgXkqR9b9bv&#10;TYye2x2yrFIAtjoRdHYKrrFhE0SkieL8or5AAwo9DR/6g0mMqADLo2cKUERcOlesfN6jvWfnIfwC&#10;QBMAfdAK8UV+gTZ3XS7n0mXF3fu8XPw6ldYeI+E0Bi4M/dTqP5EDi6ynqw/fi8l5AM/b8VC+tMA2&#10;eF/aZADg5Gy8tvgp6L4HZkx0ynSDNLmDdgwiZs4lWdbaZ8C9j8fgN4e8C1D2G4sOpCK6lYmhIlRW&#10;1mTQvmnvYdx8ucl1rXlQckVwGHijV8xAZagCQJ+iNTm7Uar97aNrAj6w7hgZ+gG850Mr/TvTv9lW&#10;E9dfTnfqcPCzV41+rzmA4iwgjbFl42lf43elis/ykGcLTFJ431oMcKFUZqx/ko2ApC03sWu/haI2&#10;34PA7F8AwX/euvN/TXa+35IWxjV2xgAxQAKhgqhWDyQk2Y1W6zWNJO30s0vfyO4dy3bZdwCf/6Nt&#10;LcVWEM0s/PuaPvCF91/8oOw+OqMnB1UJB1aZsYdJp3YbwT8E8N3D1eDeKZ18c2D+uks+cx7uvPK+&#10;4UoFojHPlw/bsE/4JekVk4+PWu7MlNAB2HnPBYI97FzxJ2JWiDbpVAxUGGHqCGoDUqSAKVWUwRUw&#10;OAY0JEh7TpPkDZj1r4VNevgl4MXb4yYVUlYWGgdi6MdNkAoyACLHJW0fiRdHbbIVWiIT8T45n+78&#10;eGEGbRJzgI/2/YG3bNmrAY4o0kbjXlVdGlPp7WgtxXvApZPQWpa4qolaqUYzI8GApHlKplIgbXTh&#10;knz9/ji0AFCYtNt7sOfyBH5qR2OLEODUIGYI7CQ527+SN/d/qPB7P4iJuT9VNp8PmKAIDNHPhgNe&#10;PsY+RTu3Gpz4kwCOIOSbd/kldbJOr/PduCZl7I2ZwQXDiWMAQL3tGSzmFw9o1p+wuo24bhMuvyDV&#10;gFA4hGVMLH9x1A+hAPpL+0zzVhn0z8GBKVM1i0UW3iD9AlwEbjeVdN4gGUvxfXjeSiYgbksjvYM0&#10;diFZJwOecScuT3F9pHr7JuADH4Hd+WcADlp8HakKlK997XlYceMrNJz4FPp/dt1Iw1oUKHrd3aoq&#10;kFKVt4GfDOmKJPErlARMJ49TJNsIDQwaEN8Ql+53aXtsRh5E3g9Z+C1xerQU9quQ0EGrQRwMnhJI&#10;0QC4RRjBAo1JRfraRqfzS3bWFbvx+T+i7P8BAAe3uaSbAUHYR83scDmXsy/91EWvSHvbjCg2gCj+&#10;G0atGxDDa5zYhazFl1/86YshOWEmg6xyCvxPgjjylCOPwVzWwpcU2nlC4U+/DRRFaIW/cfnKeyxf&#10;DcEFAAozDyhMaQiIJiBDdGAyBgAuys9pqyXJ1H+T9NR/huvNAgnwDe/dsmsj18+BYJVmWqMmEAaN&#10;daC6mmVfiOIqSlEh5oRmiWQMCqNekN+eOFz+MwbFXLa6ePbgCNEDyGvsgIOFrOhlCw9CkiAmo5zC&#10;DsCnHTQ6uw+Ib0zEQiejc8JgEArQZd6nxyRJkaQTPTrJBh2OqGTjg7F6l1Gak7PAHge3eQjWyOMV&#10;qEOQEJ2ITKDt2V3W2rPbJvbOonVOR52vgl5RmTCqbN80wsVkXUYWUGafAjr3P7mOzhblUwdzlUH2&#10;AxNvyNVwx8vjBvs3f3Cea868lDK5q/J8XwuR+aEJLOstd1cWH8CNCMBBQ8h2ROUelcb9+veAzgPS&#10;nBvGQVeSNgYWJ7I860y6QLoCHDSfpCchvk8VUALq5bvFiOjxajBpQVw6S4n9DWHHBlmCziAO7pp/&#10;RkzCcwP9NS+BXP16k6t/xNwLLkfy8ueUr2cjfflz0bj+BWhc/0Ikl1+E5AW/aMnkxWh9218PW732&#10;IEK+ggA3B/Pr8Mw1RsUIOunT+1U4D5X0hElpEN5gOgY1inPONfbhxFhynfdfF1POev9Jy/q/Q827&#10;ICAxAh8UiatqAQaFgjEnvTUQ7zIER2ir88qGdX62ed2fnKcPnSP+0q1ztW8Fh68+XFYk5u/Uvn71&#10;5PwEnvrpi7fVhpocAeztI18SXorkN2DEJZ+6EOd89hwoA5R8MYkySxT6Nsl3Pk4h6ADOVJV7CZYY&#10;mDUXcs3fTB+eytC+mnAwBsRy2eMPkDBAVIwIDAyAa3bY4uul6Le013srsumTuPw24PanbdzvpldY&#10;u4MAjVqYkv2HAG+VjXxwvwlgEhkM7V+Ia05PQM5aALHXTGcigrUSLykMpcNfxGdZ1u/erSpXj5Td&#10;HtWObTVoON+BONlfIGkRMFuTHasCgkTmnBwHHJBw1QXXLwLX2GwH0oTRQLKf5y2sriQ4tTYz19ZQ&#10;rSkRc0PbALdX7NFAIzBIVUkQ3uACzBQuJIStrBT9pT+GS5YRdpAj6IsO65RPrW2x4eeKsANQSx0a&#10;5xUvfncK/tE54tvfbr75LeakQfMYybw28FyO/KZSAHIZITyEC24KODLQ0Tw696PtQtKGdVadX2nt&#10;K8qQs7UaicpzQSCQVbVklV//O1YAyzDNBWIjxWQGwm3lXi0Qk90FFx0KF8Zu3Nl4TUhHhL2Hp9rf&#10;evIFrvEPc3lwIbeuAgHOlIAgIJRGswAiJcSRc09XYWZUfMgUw8oi6QEUK/f4ZNfVu2GVZm5jMwnJ&#10;XnBuxYwIob9E18hQxZZthAxIkNiV3/xjxAUvMxz58+EtN70cdvWfwM6y33OaPFs1+QYTkEZIAIIU&#10;gJW4LGpJ4vg0cpRGIii9ufS7fGNKWy+95s35qZUHcNmfA3/xsp2t7/joCWRp8Y5G5n8GhCf5fBD/&#10;Xs3eddGtF23BTLIUTfhTzux7QA7VE+Q3GvjvYHhfEjwyn8+2M/f24ZP4S3Zt0VqP3zE4owk6bnwF&#10;7JLvBvY/83Oy66KfU+S/Au/PAXNGb10ZR3uAAEFyMAioAZAeQ9KadUxeI0RDj+77Scw9lOHfvgf4&#10;21c8JsNUNfNc/IL3jVDAl+lqR5NemAlC0T8XzdPTaB5YQGvibHOdNgxR2xazUpVzUtCAZiNdQlh9&#10;WAqzUGoeImx2+NeC0UMDZ5Tqqyx8A6jRUpqYoSiU4SThgEL6YE1CX9MwBmyVZTqBLLTw0Z+Yx3Yw&#10;5lq8yoFlzMbvG5ohAELUmzLAIQPVofCFUTNK0f0TLPq/RiMAN3/n1gvzZICSkLP6QAfRAEXYFwy/&#10;jOZuB2DOZGIGYimYwzTBYP+Nha0RBhOBpMnpBJ3jebK8U/L26KEwoLMnsTw/EM/xCINc7qvKjq4w&#10;YhXW7AOXIGHWD5LnVqaxt+o5DGcZ/yoEuh/9RhtW1AKgI7Hf7vkZqi2IhuM+C/Zf+oV/WlABmJgy&#10;VuatpjDQjcRiZTCIhcL3vRWvovcDgp64BvLJa1I6P7edsCyCPUraNzVA8xWo9IBkXVRQ8cAGAkXY&#10;j2v/RwPHPrbWxXtZgb+yu/Gy4q2wcJFJ4yk+BCuEBNx6LROgmcUET4IcQbQDpN/jE04Wc/pjOL77&#10;GC7+HHD4srWPbxOCU3iTh4z2uwRjzVm131aHTwcrbotZKzb2bIzRN3oc4G8AGCnSQuNbALzPqSAJ&#10;zT8kMEjaXjj7eVHg8CWHH9G4twNPJr3h4wN3/gHwj69jAN9P6f86dPUU0NbIPQ4O29BCqAYgp3ml&#10;sQFRwFmfJn5a0/brceF9v4z01DSSFHjJ+jb1HZDKWJVag7SbnXu9cAVmJMtyhxViskAgwGh7/OR5&#10;Z0urBbjmWZCmg6hZlUO1Cgez0iSM4mFB+hA5ToU3HM+6mCEmU+UUIwO+AZR1O1T7BLsEAbECRd4v&#10;U3bZGMaMb8ry4jSdRhLWlpPaELj2feXgVOFycIiwareri8JJtLzSXJauorf6rjzL/is7vov+l9ux&#10;KQkWazFKdE00d1+JpH0F0uY+oXkfEEP0WXAobQ+IZXxjYjCaFvnhrNs/Znf+EfH0H3liaTodcGox&#10;gST7IL405QwcToZjpkS3FC16oBX2weeT1us6y7uklKempsoZmI+ir0vIe3vQCy08dFu98x0Odrjp&#10;+xldX6SdSTYdpD8JlWmzdDpYMq0YexmmTMOUIpm0RmeXa084ypAIOT+DXa5IaekMJDrabrBYcY5i&#10;fTorsNwGBCu0sFxthZGs0dUalGuZ9VdnUXRb61V6wyEDn+VCSLs3WX/xoA/56ULAaLZMy9Y46nZH&#10;I5gTVARHsGgzQJp9l3y3I/5fTB+/AIcvIw4cra3dzuDI046AQugEX2uwqPIj217x3i57nc2woSGq&#10;7ZWKrst/DsBINhuSF4N8gzO5kcCwCIzZj0vALY9TCvcBfLlhpkcGl36X4cRtq9qTd1Kz30TWXRzo&#10;ZQGUO9ii9JbAqaCs+czANtRaUAZCnGNj+gelPfuTQLYHAcDX/f6a7ghDnV3YFMygIYiT9n2wMvl/&#10;pfojygpgCkgwc822NKfP1Racl+ZeEZZ2KgGViFbAAiBMYehl3S8EhOUoJjzCsLVr/iNC9yjMirPM&#10;VQilNrO6Jp8GU13wRaOHoHAM3YD81Eg5zgHfXlt7oUHDJHrZBK5548g4K3lonYUbe29DxDRAzDZy&#10;uTZQQB1o0MT6tyXW+9lE8EYRf9ScAR99bDQvXxJAAJBBMSIaUIhC6RAJVwGYQJmIungDNVmnofjD&#10;GR2gRR/dpU/D3b+Ap7/aMLG2CtjjCZIVQEcadGlnjcZoANHEUpYb76LoK3ADs95yVzVbtigXo26b&#10;MMYYe5ZlFUKWTaDotvAvb3rEOlSCBh8iNyvBQEeoJ6guuDJY28LoC0EAkSBejIich5lqLX28F6Jf&#10;+A5dMlHp6ManX3/jiIJoh3DTC4h8aVU0LG+4brXzHfLeFOia+Mwvr7MGr4CdH4BTEnBP/z2aL/w3&#10;05UHCEA0x4ArGIl1reh7NDPEBF9lWhCZ/qZma/YG/Lv3PQVHDxAX3r22y22CpQR61i9o3wZgpZzb&#10;Jbt04mOJ8MqsUdwUiG+svxT4ler5QhRJcKfNwvPr9wD4FgA/CuDbhzOy9ynsl2nAXVfe9YjHvB34&#10;CkEHgEPvBnY9HfDFcZXs11yx8FbR7gLWYHxDcAFKiWXxUMBY0CSmcxYLMArhk1dK0ng1VvMZNtba&#10;WoUW4zU2BI6+NaVf7i4lafIQUfnFVQeBjGmjabAERHsvFnpN0/zcKIwqjDJERvH5SNKL/m0AEOr5&#10;osek1a2hiXD8B++JlQAAIABJREFUH5IiWzl7c4bZQFOqhSVvq5n2FatLWZdh5RTWZIwZ08YZgFA0&#10;oCvtcSXBhkPdeCzl4kWxZL1LVAFZgCIwFPN5f+HOXvDzzHPgxInNJvnkgdLTe0QbAgJmNKkuKGge&#10;YoFAzkCjEsRal85K5AWoFOmvQtwnoLN9nHUZMPf0J2hSJWiB5rJNxhSfwNqKZ0DFwJIGl/g+2lMB&#10;uJzon+6pFksD5m9M6cRSwyPx4UmwFtkR+9rRUA0WI1Or51ToNCZ1LLn1dV9EZLhgCoQe+kWuVsuk&#10;aAa4hFMAJ8ucixvrzgh4SbIOXMDBG4g861lcg00xQbwoHSRob3jTja8AjirQyjL93JF3IM//u9Ps&#10;ARngsYFNbriHokYO0Iivql9KnU8y4bd6Jz+Mf/u3U5zaZqrXdeDwJYehweAMhwB9VW1WT0Phbm30&#10;k+8F7CZYfJnZTSBur37d+668D/P7TmN1on9rnvZvoulNlOxOi16Ne6rWzOwLGcK/NxoOXf34EnPg&#10;KwR9CO+/DvAFWMjJwuNXxHpvoYUFiJkgL6M+YlWNKkJ8oCO2qLqL6pSM6mza/NR/ctMT3ype0Lzu&#10;T0b7GuzddRHNOoMjH/zLW3pZb/GfrchhEje5aM2WbikDDAG93XBFO3SX9uigchYwdFiKiECKrNDu&#10;qU8tYxkhBButirQDiu7aAGba0JWzhsishtSGkkC0uhWrC/Or7bzorgKnVnvaXT0xks28ZpIlBbSY&#10;7MckbSLt7MIn/ztxwf81bH9D/MnaOx8xMV30vREtNY2EMzXQjBQTqIF59DOER4BKztbXIpn9NY/+&#10;j4fTJ9tYvW2jDp/kwFKrHKrfnwalwhhTjJbV2AZ+ihrjiMtyAqBCAHMWYNnyp9HvfQaWAu9/7RM/&#10;lX6GXrGyq8iWp+q8xjhIUJopKXkX2fF4kBqNzNGtCNSMzkrGGTEmPY88dCChgKTJdHNm/27/vJ8b&#10;1TDp9qk6jYZQ9pOrgbkGAZRSul9JSeNq9BxVOLzGcTkXU5vX5VwrwBBmLeRTcQnWL/AC5jBT06y3&#10;0AuLOT57ORE0g3ABHDvIlAHuigWPPKQ5OYP29HplEIdw+yuAhVNA62QfWfp7Ls9+0bQ4CdGIAllF&#10;4yYQ5KXpRwDEAEkt8a0CNLEOfPoDvpm/ChMrwFM/j02QwKZw91V3l4G8/H2jfScGkjpA4GfFcNoZ&#10;fssETxNEPYfQcOmnLsKln7wIreU27r/kQdfopd9J498yJHcSGCYDMLtFHZ/rIPPjuf4eL/gKQa/D&#10;n34bjARNlooCv55Y/zel0EVqywaqbSsl44ooD5CfEJaCmsCZAuReA344cTg/7wfg2e96REMiACk9&#10;Z6jFv4KSw0gTF8cULb0AFCYeBj2309h3NlxjbmDwG3huI9o4QdA3F1LXOoJlABQdxojuUHvY2At0&#10;9k6ZSikNlcbKqpnSp63qXrRYQvZg0AcOA9npAqIrQw6nkoqqZ2vqTqDpXGcW137QQV6AEeXJul6p&#10;NRxLNZax6FRCgioR1FxhQQCnCWAOiiZgzRi+BQORA9J36v1eSOe1smff9+Jzv06c+y07W6MvWagx&#10;YPUqa1YzkQ9UNrUXo9GI0bHJoj3UQ10BMe03QuOdIv4YRpPmb6986mOA91RzIOtNoOgNKwmtkTZj&#10;ELrBijxbXYx6+tsNjZncu8YiCK0SzI3UGCjNXEqqS5KmeJlyB77m0c+jrHsk6mJZXatS+1RmIht9&#10;xQEBkGgxE0+pxQWGUCDLlqfzPGuNKGJGoApSFEU/m18+vRxVjWwWQr9Mq6cErA4aq0+Mpr5kAkl7&#10;kl/35s1nfPi1wOpdwAdevNp/MPxOKFbfnBT5ilMay2JIYjCzlg1Sy0ZFGivBh2ZgEAb4jon/cZs9&#10;8X/gjqcSlz6SyJcIdzzj7krR8UeF2lVmuHWwOuAukP/JK/9VwJMAPg7gDwi8BcT72svtz1366YtX&#10;SL6b5DdwxL5jv2TE11DtforgyDOOPOIx7gS+QtDH4S9eBlNCEjmd+fBWKVb+P7P+AiHmgmGdAp51&#10;IE0gmhAUojX79Az86bCcTXH5lkcxKCXwWabtxiGX+IUK4RoqwgMABYEEhJ3j21OXuObkngGHXalX&#10;4wcANPF8ONPmQ0CUATgo+lK3G24NbO0B2gdm4FqdEtlv8PBA0lnA/UuGO95A3HI0JElngevmYq8Q&#10;RzzsJq7JRmMPWl2Hu1+5Da6jrrKPNkRlDhFTaH6fV7vHZTyGPO8ZchiyyLBJZoYQlaraBiyh+UK0&#10;MTFl3v0gnvfOczFxzoa9PrmA67zlmktjPJ5RHZyKBcmhEiCWwZkai9DPe0vv6s0/+OeiAP7uu0ce&#10;3Am2eVR5tE4fApzfDbp0871MwLRAv38KD69E7iP4zBxOD2t1RsLCwf6NzKqJQ4Bz/V7WCcdu3aSP&#10;zWFNcCzNKo1HxahXQ93SHFbRk+vfg8ITBd2MEq5mVlnvaaOZmvZPYaUsBdto5PDJPGIe5BH7du0p&#10;AGqEcw3XmHT7rtl6sne9CzjwXYb81lWc7L5NLHuDWfcoFbGqneRlno/BhOpvKSULaT61kE7OUZqv&#10;w0tvPBe7HwJe8mtb978BHLrqriqZ5mGDXQXYTxjwwNhtswSfSfC7AP4IwetIXMbx8pNm/ysYrjXD&#10;fyaAO59xFw4//fHzah+HrxD09eB9L4UmAFfD8WIp+wVh782i4aQJrOa/MZKbOtrWMqjrs4DAjFDS&#10;LJn+dre784322V8lLvqO0X62SzdL6cJTH0Ton6gE77jfS3UgAEBBnxwQh0uZ+AbMbD0EED1MeieQ&#10;FavlFywLfu1QPAdcYwY+nd0tSXu6Yh/WRxwECDXxi5huKADIebuVaeu4yHrJwSsGo1SKiWuIyB74&#10;R1LWQBH9DBzEbCVtJD+Z0L7Lh+73SrbwDpj1o52xAM0D4mAsCHNgaANWer43Jp6K1F+L2ecDlz+2&#10;Oaa/KLAukTArN0jF2VmpXxlwekY1ZVZ+dAa0wKLIJeTvA+Xn0J5aKnpb2TcfTe2AzeB64F9+hmjO&#10;HIBrJhsymIyKNjMtAJvHQj9Skma3oOiiDTIkcbAAw8WKn8zEw1yn+McfJy64drz9bc2Pde1UHzBT&#10;iwZ1p4aGAX4DDnsYH77mYpYiNMyxPbkP4vz6z9daMoSgYRELiwFX3G5YPJWTmKdVhQ1kOMY4tZKr&#10;McA5Z5QpnFjBtjK5HX030LkUXPxMt3/b4bchrP4k2DtCuNKsEcqOqvACDroOBIIYqEowN0j6HHGd&#10;b8Ku2xtozG7d9yZw1zV34fA1d0EILO5a/sVDVx0+T02/26JUvimYWddg7zBXfJXRXkLYhxTEHc94&#10;/G3m4/AVgr4R3HgdbKUAm8l80bPfgK38vKktAslwo9VSGZaYDmAo6StB7YMy1WYyeT1e9N49mDrv&#10;UQ3pVGfvqaK/fB9Uy1ptCoMMfWdMoUxmimAXW1XseR0azZCTvYW7cDO68C2L7dR13dun6863kbh0&#10;Bq7dXN/8P/gbDa+UJUxeaoBB73sNCamcD9eMdcg6GQzOBXIKxXh5q61hELUngCTUUGSH+6c//In+&#10;X73ob3Qi/BiZfxxUE01NtMR/ksHcCoEAagJqarCGl+aur8Vppph+MiWW2QBGyPTY9ywZ1jWvCtl6&#10;c5qC5mh6utBi4d2hu/BfaHo30hbw4e8fbQ9PUFG5qSkA7xHfnNxH35ARWjwCUeVOSgFxK5HJPGi4&#10;EYGUJYUp6tMdSOjgIPMqvaPYDK496ND9BuxUuwXU1sQAOBU1SxSgKYVaErkBj7zBuVzz+xFYnvAu&#10;be2DS9zmQyIoUOcay9hbDeeCgoYVsrAhXzKq5RvwSYQzcqb40G2CA9uMKv3oK2BHbwEOvzYLyyfe&#10;7az3Ztrq8USTWgTF2kGTgDqBWAGYgpBpce5lmL7kANet67xzuOMZd+HoBccwe3RGl3etvBuSPxut&#10;+akguEapLzfi9QbcYLD/GBhenEMvNaAN2PdB+Xk4xZ1X34XDVz9xUnkdvkLQN4ObvxWxlnavX5x+&#10;6HdZLP8Wit4iBoYtoK6ipKaQIADzGPbJlMbCgudVaLpLcM5zY5rIkZKcO4CPfWhVNL+XhIlpaZQs&#10;jZ4kRAnRdBIqV0ClBaA2zOqNUjw0ZHoHXygBq7mpqUZ7/EiGlVEoh7ymdKoQlqSTYFpKJfVnax8N&#10;gJrCJYvYc9xw8AZGxCBLZshHkKHVnmWAxPkJgGnosscz/2kb6za8pTLjiylQgHkWGP7+jcTBg3R4&#10;sNtwrc8KDJAAMgNVgZACdDDJaFREiS1A2u2n4PyJJppbDeFL/GgN2dDaZ6AuEUG1F19h+Ne0C+oS&#10;NDuu2cnbrTf/h7a4/D16x6d/BKvL91jRA9730rX9BeFYR48P7HsWcPntjmpTkdPdaEuXPKST4NLO&#10;Ki6cKYnZ9ap0qzEvLOLRGjxTczA1JUy9Ztk0Dk8lOPbG2vwCUHdR24o/phpWHgDgTtGKv2iy+4cN&#10;6f4FbP4oWNYuYu18bAjl9WO3Az64POh0DNXY6LloiAJYME2XcTMUB99k2HPcINIzWFGF6EWBodJZ&#10;VNNzMDMJ/dVpXHPAobWDukmn3g/seabh5u/r5/c98Ieadd8MXViAFKgtWG3SjN5xpjR4wDwBMWPz&#10;Ir9i50OngWs/uP3+NwMCp846jaMXHgMbK9CiuUTJPgnwvWb2q4AdNNj/D+MHCLsz0HDoGXfj0FX3&#10;4NCVRx6bMTxCODMzxV37P5A0O4BLIGkzMt21GGUFYgWg0tPUeoBrT8+3nH9LL1uWwjqvRpJMEDAz&#10;RzAYYKUPybC6mZnAMTcF5wT+q7W58jHcfSDoxARkz8I2FdzDm9jvAcnkYTgpgjKJPjFZ5OI1qhCV&#10;nOwbn6am6cjDUQA2GEi4rk8n7yq0G5NchYmhgL4Tpfu1H0TICkgjnGWVJ3SlkjRgTb0iuqDCZdx4&#10;veGKGwAA4rhCRQ8oJmEOEIJaegYQcFrQxKlBiaw/BfMeMw/ucKCB0WFWImMfhrULuXcWdoJ9BD8o&#10;eBXxn5Ti04ARgpIgfBvNXuK8W7fQam2yjzPleiyg+q1KDQ8qZJpAhKeQL75TTRdhFq2zQhVDYJqc&#10;zrW4HypfQLZ0D7L+Aqb3AQ/dBxw+uH5XTm1Y9e9xhMadwFlXJqEoOiaO69TMilBqbQjJnfjlcOPt&#10;hj2/aP7c/wlmB+ZZMIgTBCSgVdXEqoiSsrSymbPQn8H5036QdNXWmeN2doJmwAe+57h+7a/83MSe&#10;ab9sk3O05DcgjQMDLX+VGGldCBh0/M//lXjJX3strAVKjIGzIV0sG4uH1BxIFOKa8+kVL9HssyBu&#10;vN348l2LCEUurkmFRwxhjAoPLZEFTQAtRIvuDHA0wb6ZHBf+NuAbgEsB3yrDHgUCDrLixWqGBj1x&#10;K+zAcw23vKqrX/uRt7u5E3Dq3lCwtY+ICSTrpg4rkbOWC6KEwOSA+OTr7LT/MNaJp3y0cMdlT64w&#10;1TOSoLtEkPdWdrVn9r6wgLSi+iwmiwEiH14AhCjEGmSah7DS/WhXV+4LOf4fafU78M1XaVn1gIO8&#10;0FozIwNx0xGE74iTS3Wh18QtX7eqVx8y2bOwrbHW+XLSwSfNOwto1yg+BqtyoBUzmgUzCQXWKwGF&#10;6MIPE+iKGI4GJ0AxWV4vmZHNxmIAspqMXqygWOp4j9N7LGkAYjEJ84YQAqCrwA3AwTeZu1JMetkK&#10;KEvwjT2ljqB0SgNQFqCJnE8w1dACVxyKR2BGR6kxNQOK2rknYhhbwAjyWIs4K6IH3wnOF2JbEPQn&#10;RMG8TZgBcBqbxxXH+REKQwCo82rF72Lh2N3od6iNPQYcgbb2GdKTBdkJZgFwSXQL+sf/sEnTgp2v&#10;xyN5BsBtv0Tse28TZtPYtBzMQPLM6dMld8VLNHx2L+yseVj3rnlIJzfXINRg9KUFdzChqg0BOQvL&#10;WgCGiVgs1mPb1ngrQpt3gXNebOnyZ7sLk89Djl6Lic93xgHV9qyfT4ndkxh4nNY0FXXLWhS+C/Fc&#10;YKsL4KDJJfss782fVrb7sdZ5SYhZBuuWSsFSDnJC2a1z5zTRL1YBBYr+NJLm8+H8lBVUqIFuqLEi&#10;onnQ9l1lbndPw/6r/hUf+MCh/EUX/q43ztLZj1jS2BXVnBlGC+zUzmZUHzQpchUAj7D8mBP0Jxuc&#10;kQTdDEjbybkBjZ9Vn144cC9JhtcdAKVC0QQFfcjiD4XTM78PyEmd7v+C1+zpRv88OgdqzoCa70mk&#10;TEQk9QSdg8rFIKcArO5U7SjG0mtM4TQcU+FSACYjFWpgfcZ0HaJUkn7N85Nm4aStTgAzS0DhBTVt&#10;2rbBB6B/PCnSYjr67lRd1vuuzOMK016G0O8CbzLgBobPHERx3juXTWfn4SdAywETmNTnU/nxC2Cc&#10;QNeaaG6DoA9w7jrX3CZJfer3D2phs2yRgEY53hfrmB9GG3q8ZdEdwAyACwHZzFHNosRlgEiAhr4h&#10;7xW4+d4MV16o8KeAdBbgMpClsHQF+LPtZsxziKFtT9CS5PNtWmsXKRjE1a/pOu5JWCgoloXPPosA&#10;EG4FeM7heQBZQHOgdxpVdg1YbKFLZ6y9uzna7g6zywDArqcCn/4lZPcDOPDCqqk6FdwZLK00bWp6&#10;mgliNbdayFmEyhwWiBAKc7La/8TNgmugesur6c9/5wJ8sx9aDVDzmM+COWxQgpkwKIUkk+Yu5NLA&#10;6q1AWAZmLjrLwx00aV+BhgAotVmDnyE6oIoAdH7V56u/UFw8+1Z8oNkr/s3iO/xkek3BxnUGMqrW&#10;K9aZI7g1fkXTfnYhuvdPozG5Np/8GQZnJEGHOGSZFkwLmqUJdUw/OjRLwywY6QBpE5YCH38Bcc3b&#10;jun+ve+im7zcxM0Mi56ME4oymNQAy/MDON2dxMX/dBSYA1AAtl4KzVGIA4sb2voPo2tLR72274dr&#10;nQWi7lUz3vfYX5QHwVAUq/dZ1nsYN7+U+Ka/otDFKvBbwhiecgHYhQlYcw500a44GPjYc0pIYEa1&#10;lXD9jQJcDtz4Hqb54nLfZQtkHxQzKDksnDFUrwEAfGMKu+Z2MS+2zxKN8TUk4B1rBUA3aGnAEFTE&#10;HGUSfCh7wUaqza4HWys8nkBYr+RsfVE0KnpMQCSAGqiFmiSG51yi+NideHS1qJ/ghWiwqWYTjDEp&#10;caJmNRNQaVawggLNEVgANwquL6/2ZTlx2s3EYDZGCONOYNWmSToNH1p41ocNH39e2cd6/hNWa6AG&#10;UWfGDffhI4Grf8IANoEwhTIP0FgNnZEBGCWjJT1cfzkBOFz4HnAl9OClFwtVFUZIaZoUxCRCjGlZ&#10;AwTmp5FaEx//aeKrftUwk0LZTMwmUrMslgcY89mgOTAkWsClMnCEu93w95ffb9+s72FYebZJZy6a&#10;N6SUCkLdlFfpF2ChmMGE241Ttx577BbxyQlnJEFXU0C8AR6wJCa0rLj4wbmzQfFAIUEnMHHQiVcZ&#10;bnlboS/+4w8zxZ0we1YkYzUFbP3gWGmeD0UHLJoIiuKTl9FfOB7muAmUVd/snrcQlz13RVp4SIEy&#10;C5zWlWgbPI9SPRUxkffJsZyWAzcQuBSwaUOVJGRQnWNrYNPBtDnFptsTBXMb2BcxPioCFDaE7Rc1&#10;wsy54lLBd4rlYamB7uqeWPWqzIBlVUYqKxP9lFTVJVPO3JQ53ULdvVOopb7dEuKPG7bifzaMx/8S&#10;gTUI3lD9BhH7l9RvbgqPjpg/UniEJotn/5TBNycgbtIqr7Z1jNos56rGCUW4Lrl+91eLb9IpTNu9&#10;fUXGJqyKEteh5qna1+WZItyEpWnD7V1CAAF7xxan8RFui61P+RD2PgOAtunSdnTW56hv3wgQpmxl&#10;mr902p11TZCUGnooGsv7STcBy0t/lmhvB1DmegEJNQON0mynQRoZDOj9HiDBBA4Fys1kbu3gaQAo&#10;NIWIlhrIg4aLf1oDr/yQ1/btCnshGEyRkKjlWhthzgxwSQfNyV3ITwLr28vOGDgjCXqEPswKDrK/&#10;sRahYYh2VXVWuo5DhLS5k9Dlt8V7wvT9PsWhkOvXCCihQhzrIEqBAY4pEtfCTgqGrQdJo+d988Gg&#10;VX7EAtsiRqWcAlLpm/fj9EM5AMA3DUWwUby3PczhfApKMRFca6ZkLkY6GzRVGt1Mkmklvr8PBkJh&#10;wWCawJKpZvRCFJorNaEjDUQQkZYTdqAcEnQi2mgf6RHeSKDa4F5V2rJrmn/s/W++iFD99gagiIyV&#10;lel4t5Xe7fGG6wHcuK07uf8amLBjSFvckAwagBywlGC6P7D4YUBDKBwKGhBSIaxNFjDzJSFbn4Vk&#10;kjSbBVv56cnY7umbgJlj2zPpDBpRG+aS2HBmW1wH9OFdAN4EHF0FLjzQMfGbVN6uEURyT1/1dYqg&#10;apU/SZsEWxJoAQmMZTEVKurcAUEo06a46LdDEpZlQBpMLEBFKyaf9S6NZoZgzoziyqoyZ/+wofMF&#10;YEGPcvrZnzIrXujooMzLfbiB5kOYQCbbyDeoJ3MGwZd4bM3jBGqAOlICyhCTeParTIhlnCkRyrNm&#10;gCkHQtfTfspQ+JV8aeHzhixXEgPeaOAxXEKZ5928T5BONCCPYsmf+kZDnmQaigcNVjrM1NWB9c+M&#10;hG6gmSq5WrPMNBwFLogUqehRTeNBBWqIfWtwiYP3rTbpOjFeeyDeDdupNaUQCZBWICcKCxNBiwmF&#10;TMAlCVBJ5xhq58o3ZhJ/Fifew6ZHV5Cjqv4tofZbbff26m8U+BQ+WPFofscvFRjbPtUHi5pMQnN+&#10;8Qm6AZUufDv3ntwPL60OnWvE3DgsRcr6fdFnzRCgUAaTVlA/oRomQggTamgHkrEmeoUTUFuv2sIZ&#10;Wyr5FJZb8cLKFMpyDxvacoyEUCNuMdjAeWd8Ngy1c7n1mbSlNoCDxK2vpJfGFJm2EDHXmjEMDxmh&#10;TsTo25lyogj5RGGcCC6ZUPE+sKrEN5RUDESQqL4sDdkdszDJp/y22d3/gWmaQgiay2NUHIzDsLvy&#10;ZQZnIJCbhjxyS61LgJmzIa0Li5DPH2JYhUWvPpjTkeHXFgmEOO+d27iy3pkDZ+gKEAhl3Yn42dZc&#10;NxcrlEFibm8xHXikzn09kM4XyLOjMC3it3XpdLS50gdeIcWOseOobX8KePZL8rzI79GQL2LA9tbG&#10;v2YqNqo1sHwpL7L7cPO1j1prTRJG1yGl4maAkaDXgeTHARI0CpQCE0HkbmSEIA/yzo9IEKWN11It&#10;wpyFvDYKQyyas80xA9hRdEtda2O1QpT62Cr9n3jYiAeS8sUt7nucgMNRDGGbBP2CI7B/ehat0Ekz&#10;S4dEF2t51IFpiCw9vaQMVo01ZwAO1qHan5XafaSdvGnF6pR2Sz+BleOAWhZF3XWmZ2XdBQ7WmbAw&#10;ahaoeGKrDu82gGLWq3zzDKbomCEdnJ+1Axn2qWUe6VgxdngmTRFVdzq6fqxy55V8kmZtC91dds+r&#10;Bh0ZxIyGsircWK5BABCoJTA6oOYBj5sPgr4Fev+wOB8GpsVNTFwGaKGZfvGZzy8+nJkEnQYklqEs&#10;Dj6yW2sIXEtumiGBFeCgKNjNXw9xBVyS9IWNmPOZYwi+tv8UAoSQo5d14Uu1UIxn2wYYtCqL2FuB&#10;3PERDf3V+xD6C5tbi6L6dFBMphpUyOexsnB/HODB8vsKuWzW3vjFmxGOfRLU3hTMfM1mvMGsqkTY&#10;ZbGFYdGFAaVH5Yk40pcMPplqGvKVuVDU/MsNg3DDxwXqdC0yJ4bV3MrSek9yWO+nqmPdBr5oKOKR&#10;aEDaDwPX3uwMupscy7E9DoO9Z1WANAec45o9WT1T14ZVbHxIs7w3OShd+oWXEWJdwML6hymur1XS&#10;rZkD6VB3snQeCJ5iSTJQxW/ps1rXOt1AUGcAJJvZzofnkIy0eb21KFUSNVI9ZGysDAUNSSj6E8CN&#10;AhxkFkQNDIAfcvdrtEEGUEFzFPg4SS3rm9ODTBaNjWyQPr+e8XmEuSCgRYF+rw+tM/pnJnw5YKWd&#10;Q0yiUUBR2wGj3HAs1hcAURMNRBESPbGEykGIQsC5yIEaRiXjcYmAAmjRRZGtwgz+GZ8vr27Hs7x2&#10;y5GbIff+HdKGnHIip2Kp4K2E0+FJohkd5SQ8Tm/Yx3bHMlMg/4efYJH3p6OhsYQ1w6njhjF8ue61&#10;+nNDlb0RMA0s8v6MHs8B3AbAoMd3bXPsQ1ir4NzJMaDBtw3hy0UaqP8eGHsPPCYe6jbM77BteCTL&#10;O3cEwBEvsDlalQt0TNNQ34P1PVfRrvVe9WZGgTBLgGTG9tYSkEijCzIrP63xqGHpXAYWILWBJJ1F&#10;Uot8S1JgstWCSya3cTYj5qlL+de+UBx0XwzLwajSbGz4IxPcbC3GQLTKcU/AmAKcwTWn40+cWjAy&#10;g1be+1aZq2rdWcSvplSlxzmTxN1vIXBtedh90JhoI/a3Iao0QIs+8vlV+M4G95w5cIYS9AZgrQC6&#10;oag3pi2urEUwRbCcJro3fPwewcwUMPPz0BN3AJq3FUEGiRbWdmRiAYRBknQZvtXHXc/fLvVcB5ZR&#10;fOSn6F04DcVDiCHa4/r92nupfWlGqoF8CHmjFpA8iVoCDo7a4cenU2s9aQHXv0eQhWkL6kvpdYNx&#10;VP+s9nf8Vfs3HDMIxrDeUgPgXHN/+FjhsCtGttpya4e72DAqzezk5yjvLVa5xrSxwa1fgRJCtvWK&#10;jKp1t21GGcIKkGsC6+9BJGZ1Dr3swzCy19bsyeofx17ls8NBxhbFJZJ2ZkGPmM4YSJudZdKvjHZc&#10;PcXyXCrBQJVkEs2ZS7F8DrDvaGz/9H4gSXYjSc9GlVN/G+vGZonOlg5Rs+5s1JxFkrym/NFma4AN&#10;1qI284GrDAEKG745sReTlzrgcsK1e/TJEjGGn8aEnphSGQ5s7cbUbAIcJGa+Dzo/BSuyKcIaYMxX&#10;tcZLpp6lWotV9PMFNOdqq3Fmwhno5W7A4keAmYVcvF8O9e/rQF+GrQWowCfp7HOKF33tHD7wouMA&#10;YcVvt0w11+8yAAAgAElEQVR5CVikYAqUNX1HVfhxPxsBJI2H0NgdD3lvc23g2iFX2zkqFBqLYbU/&#10;Ycfi4duCdLCSzhU0NZ8kJ4v28S7Ovc7whb8msARgomZoWDcLx1p4+HnE8vu988WMQRxQ8jRrbJUD&#10;HV38VGrw1s5xHY6ohjgMBjpn0mzswbUnEvxr6XbcTQetbh8ejYe6Ab5YB8NsAlvc+qVN+x8jXwGX&#10;bg/RDm2sNuj7nL8D5t4ChF58DdospdqpqViULEmAonAawiS8ueFe20j1DaBWZWR4X/mLjOzJKoh1&#10;DOg9HGcoDnbwTYaveaplaXLKIzmligNrHiudw6KzrTcg9Q7+uaGz+nYc278amyxMuvoMa6V7Brb+&#10;bQAnu8Alf2lY6IvtK6YHExlfghG0YWNrMLoEa9cAUeoePk6QKaWxF2nfAciRo8tGcopqMKqhsicY&#10;MExf62KDziU+7Vzhi6W5Ht60gtOg7b9RbEG+ylQ9XUy/rQ7ra20IuLS5EDK3iN1XbmudvpzhDCTo&#10;AD72XOL6v82cT05pHulXLMKSwZBArKo+ZqAZlS0LUjwnkdP/J1/y/puy5P0BYeWZwuTFijQZObG0&#10;kcOj4gAzFZfcH0J/ZeeDNUJI4DiBBpKn/pCdPn16VZzd69qNEFzqywM6RtzjoRNNoFLE3BVFrlpk&#10;92Pp0gxWaQTLcBuMPb4dmFhOyNk5DeZjE3XkM96WlATaYM7AoCAclAoEkq7MwIMAls3BYiJSlDU2&#10;DAJzrV3oJikm0cPJkl/QQPBx3srjyhu3FaF7kiu/DIi58B6DeWzb+7gmzGkhyFeIy29I0DpgQAvI&#10;5kc3VegBrQOG00eJKy4POIoA77wxmYqZ6epJYcb2N8swKFPGHAwWt6h6GPqImy4BkGMQFlnvPRKn&#10;KlHCFJZL08+JBnBAF90EHy76uCLmVJGy5gIBc+U+l+iMRkOgfYO0+Bp9+T++H/1e10L/Mph/lQXf&#10;3l5RFiASyJsB/yCw76sINmYjITVUaTZqkx+Kt0JQjUZvYgWMZW48U8AcCVdmbpQyk6CijOIHQBhh&#10;NBFSd8GVhu5FdGXKHUcw1XFEMFC8WBkB55Bp9nRR+d70ZX/7x1nOvltoPVW9fBOkBVhW+i77kjEh&#10;IkPurawwSSatL6C9fwlfiVo7Qwk6AHR8H8vZvVDkIkmqykhIRGAsIh1VB9JQuD6D93t8Y+YnReSV&#10;qcutQLo/WDpjSEjrI+Zxd8ODX8ZgmRDIsm6erRzB0umoE2tmgDjDlnrbNYNGPnElODubK+SIc6Jr&#10;uO81Akl1/ASgC6G7eK9vWVEsHx/eoiNc+Mbdj0vCq+0ka3HGCAeLDm3DvPbDh+KfQp3oPUJ5GM4I&#10;FHAC02BAbi6YvySIn6GUiaXqSWpq3RdBO5hNGzg+tO0qqlwCFeHYSCorIdnBth8goNimCg0+t41C&#10;jb4sYChP4YuTk55Q5TMl4AZ34XOYh26AwsT2CJwnhaWBR6MyWfeAi+Hvwz/ZX+Gb51KhzKmBUcIf&#10;/63LYrraAEOegfkhARbonThJAJoVmosaWmpyGWiNuKc5RtSrN2Kk7LKJeWD3g4YlBf7ym7r5N//l&#10;J8DO1yNJAStAdUMN1gjvXQDez4LJG7zDKxW+x5DsM0nmTEoXny1j1AEgIL/5R4mv+r8N6Hi6xkzV&#10;3zD/em3olZSuReaIOyhYgimja72pC6ammCzgLic0UZYpO6Qi5JUyzwARE9oUGi0BXqL4KPr41g/c&#10;bWgppOLOMXIsI5ujCCioiZ9D0nmd0H1H6l0PaO9VhrmY6lrKiABD3IsJWLrsmBYEQ4FQ3IUHD+To&#10;3r2NdfryhjOToO//UcM73trPvvHd/4zWzCkg3ScWqGgYLMSqaXRQetK80boAA/M02aVBdjEYzJfK&#10;KA2xDkOVC3Tcnm5iYlzULD9Ed1FuB26BTEqUKt1OiUIDuOVVcN/yv0CX3qXiuii0MRr3PsAaUcKV&#10;wmgKqKNzrVzak/dbCCjmby0fWALY3gFjUTMXqPgQtANXDaAqpDLeHI0hW5Fs/mfyk3YjcA7QMNvX&#10;P0accw765/Xd0rH+29X4CiA1IIsVosKYQ5aBoLWRNKbh5DjiLCFVlFHtxscMYuw+hlnwApC0DcXm&#10;mdxHkP8jUH580WGo+n6COy6PkfjL0Jy6LCQpoC2IRql23eACVUssl3D96fc3tNFR8btVzRilYcEa&#10;YgwjC1o49bBH/wfOf8rErYf/tcUcGdA/TjT22PS+9Ozlov8BNXmKibeS2NWGWTZIA0z3mh6bxJwt&#10;4Y6Xk1/9dmO+crM0Oj+kZm1AIdqyIAVr4a3VwwAI0TChhkvUNQGBMRIrDOqhb7GnXem8yLAEm2w1&#10;6TATd65DLHZUY45t8D/RXTgqy93vzPY97S7cvxgbaRywYs+KTjSXL8Zq9yYN7mz1hDoDJABh4JsT&#10;dW4GBAu7sLTU4Pl3m917IcLq8qfRafQBJrUFK39gg5EMkhgsxLLzkE6m7lJAQJqRAaYKRRqtW8xR&#10;+TAYvTnLADMLGhaK/vInccuHAw5cuukanQnwJNcLPhIg8NBb49ukc4hMjgZ4qjMzBgDBAA+ag7ke&#10;NOkT8JAgoOUILkPwIRJwHdR4XuOyEbuiwShCeyDttO7hriXg6NcAe04BYrZ9tx8asMcGxNQJXMJj&#10;YFEr2TaumiuHRI2OZfFIL3qmx8Snm/RlWNvW4FrVaPzTQoPkrqHkXiboqdqpTVASHyRtzfupThey&#10;3G3leW8xe0q3eyzprh6ZWKZvPxSPepniUeu8Zr1NTCLYgfr4RCqz/yMh5Bs8Y4jjHzjfcPh9vro5&#10;efYtsxHJdrtq0ycSbJ1XDUg8sWFrNTOuBUAKaCJmzJR0ps6bejGSoy+IUqhISoduQdNYNGJDCdZl&#10;9GgwKqhczU89fOz+wyv9ienQQ+j34Ke6zuW9ha497BrNlZgiOmB0fWxkuKEopoDVSaS9eDF5GoLv&#10;/AsUd4BiEIleMFRsxN0pHQFvVDVqQaoHQwux3kMp1lcOalHurh0KRLdzAOIcmh0/AfETpbMuN1Xb&#10;i+tmS6sn+OBdGVq+C2l24Zd7kvWz5dVwIm21VuAAMpgogVDDHYNpGIq8P9l0C23IvwAAkiQ9JKJ3&#10;RVPAOr+BGRiMVA9oArMkprVgYaKBDAkNDupyiOX0mUDUQRAACVAGqHgI/YNI08/hORcrjh5af45n&#10;EJyZEnoFhf+C6eo/o5FebZ4WbTMGmIslhEGoCMySWL9BE5BF3J7qYwgkqixrxJCIVgeeoPaAfPkj&#10;2Ur/PjkdN3tUOI/C5kLcOMOg6K0uniSTOyAT50NY0wmOtkollNH2pXn3oSBhXnWd6qrbAgIhj/1c&#10;8PuGIm0ymZ2MjIttRlIJSKCkK+mEorjpRegC6JaL5K45ZJx4sBdbEBo8RpNE1ESrULSRreyvYs8r&#10;B/11ZZjt0lDbpiNgvcEt1aBfLrzyYzAPUWw7bt8AUKDwgOZ0piw1YGV2sjUPEKZqoSjweUAv6U2a&#10;901jsvnvTwK+uQruznvLS8A/DpPXhBd/Bnjg3mCXTp+CGil+jSFpBELRgdMOdh8DQNj/Zu9dg+y6&#10;rvPAb629zzn33r7djUajQYIPkSIhUgRMijKpV+QHZDlyqEiWHBmah+2aZKpsVzkZT2acSTl2bMMe&#10;J3ElVeNJXOMpp+w4dux4TCiW9ZZlqwRZL0sUSIkUwDcJkiDxaPTz9n2cc/Ze3/zY597uBiFKski9&#10;2Et1BRDdd5999nmsvb71rW9d+T4I3AWEjU8ik1cAXpgqsC56zCfPNU0ESoqLhIlLJDCpm73WpdCn&#10;zYBXZEuELgegUeeD6hRsE5x41qHHcLy4PsMocOks8MDbJj+2t/8lULXq0KrWoqRe61TDdux+y6xi&#10;6IwqTMk48N/42DnP3ruRdb4LruW2boI25x+TkGYKu6GmItAEzNEAmCTOgTaPW5KZEQZIkr0JWg/v&#10;QVk+g+pGAD/+5a/Ri8S+U946X7td/u+JD93RA+KfKUcbAhVnDoADJCC6JCQnaXMu0FqgI2GKecU0&#10;iGklkLppPrBFmGXzmROUG+shVu/HsXf2be1U+udnqYxdiqa9Fa8FEikuwbyhLuHge1KXD2z/4kWj&#10;SISjQsQRFhBGaw8M673LkVuh7Om0i58MMN6YPJeD+1WBc8Bo1LJQP3fx57gpjMioINZ4YfeWc0r6&#10;3Bw+CNBWlRrEPJKwRI0JPJkeeUmt380h1nuQNfzCVo1L5Em/inNojGlTNnlhy0Xfv2QZ3ywgz1Gf&#10;HYaSkPomE/BcpYAANkVFvlHCGHKJz9i23MBq/JppHpe0COSVPPfrZjyPcU+EGkoB2UF0Akoc9xjf&#10;enGaLaHAmQLt6+gi5tV8O3UPqS4ae/M2F1M4aA+tqoRetMGNBXDdW8pYbjwtZokMtuW7k8cEzTVW&#10;P4Wp1l4tGnT5fW8FECG5/7CiXPTGTeecOodx+3wowigEJTiKaS1AKWKbgcGlz6P5V0EToRNiNwFW&#10;XUaxjkAlIUwXrfuW4ZzL1rHkSmB5++88fQ7onBlpWZ9V5gAy0EXo5Jm8aB7ipuDbe9jppdNbfDIE&#10;l/9XCfFh0PDs0juBwEHMQcyLUMVExASS2q6rgA5KA6RG9CXoAgmBCw6ODsrhmvPxvfjIjyxibacG&#10;HXgxO/SzPwvc8gWiP3sMLP8LQhUoPrVKhaMyo9BTJAJSIVFgfYN0RUBC8ycmTiA9UYGQGhBStI4+&#10;83+AxeW/xk3/hDiVHJjQgKoUokxtBK15VymgDADTZsIUcKbwcexwZ9If730bvMvQau962LusgYVt&#10;vKvFePfbvG5AMarLkBfF6QxLg2AX3fw63pAwjTH+NOMogQRuehRj2J+LQBnbWjOnCCkBHL+nACgN&#10;SlIaZq+YDKi2Ovz4q2Sze9fRtHh2LySU5xHqSiQCUOokEuDm+Y13+a7Yh/kaOHCeMjMEVUSxhTjD&#10;7Wsh6YoCcAgIirgZXpNM6ZSEK8KZQBt5zs01JVMDgJh8b1aPK/W+vIkIGmQkQffNnyAEEcqYgA1E&#10;RIwEWPsG8Oxs+70yWacIjWiKlRVigs2yvOej9WkEKqOxTjeIJtEmmVwvXnzvNhMwMakFZg0EZReV&#10;h0841GICwfAxKeNwLjC2Uhl7lMl1xJZ7uqlrtgzriO0SFy7abM3dAK0+GbUcngENbNoOb17HyZxF&#10;AXEum8rz9j7Jt8DRZ65AjPEuqeLHSI3pnZL6OiREz1Ip6ZiJz1QmqxyjhJ4Qn17QAghC3cLolEg1&#10;ghh9bJB0Td8dXyWaQUblgtZsUS2tNRKjfCxbIUbAUn23qm5g3/Eaa3dvX4P+GnD0ZGmx/8wYT3TB&#10;w9l4DbespwAosik3O71XZ28BACL8HUDxiBTud72GgTI27xlPMU/A0SRPyruSrit0a48apmckse0B&#10;KxqBfA9zmnoHlYNj1Ug/obfdTTx609dzg37H2IvXoUOA3atAdxQss99AGH4EOqw8Az0jqEOYGEzS&#10;zSemUBs3Tm8ieWRMJS/CxA3xEBYQadEFxrwcfMa33L/ze/fU6Ny8eWQjvBNRuAaKi4BlFCqUClgB&#10;0CMpMY6dy6Fts3cuA7w8RsQANM5j28cDyEAoxKKIGDM39YhTA953+2ScbhiKY0wvrGeNoYA4UgXm&#10;IgjFhAomXaA1O2/q2unlK40CVopqTSSVwIikTZDGqo7FKD39B5tBmg1O9hSk3lgRxCopYsZU7ieu&#10;mYNI+rsj1EPbMy/FFXM5ZtaQqgtCQ5y51PwVVA8b5xEZWVuYvMEFgNHIpmudSUONuNRYKtDxhsa+&#10;vKOb9m0S0dCQK589n0Yymx5qOZwWwOzsV3/r/m1NVbZe1y1/bygIKdIVRMCrwtpfIar+Kq0J6tg4&#10;K7Es5U3hv+w1A1xKd2naZFBcE6DrRZ9mR00j2tcRxDyoWTpehwlxe/b4CkCdLuEYhuhfdC2PClxc&#10;BMAVepAu9Yu/1DgmjnBZQdHLVTd3ZFzvAu97y5K3+g9ow4chJaglhQ6wHGDOdA0ANCnxhKx7ggWF&#10;Pt0+dAAdPKu78iz8SxE+5EyROD9Na0KrEOuQPGt7FQFcIIMXG1dXSrN+iTFOFUBTEOG89nH8Pwbg&#10;Iob4yUUUr99vGquzlBKEweAQ/EXviUZuz0ne8ZLv8fv66Xo8+DLg7BJMy//KengUESNnRkUF0QqC&#10;CkBJgSXxfJO0qTRrmtIQFEdTTwiorJEFAcRoMpAYeg9aiL+J5dlF23sOF6MWL1Z7ETt0AMfeALRr&#10;4Ol7n2Q1/AWEjfcFDSUkByznpD417SBpkiI1QRwTVCa5VBFSpaIg0FltsP7nYl3+Unhq+alstgsc&#10;/+nJYVUcEB29ZYRGwo1SVMh0DJGajgFAZJQAc5HAMWxlmMcWoMGe5Kh3NjUK2a68pkYqAyCkixCG&#10;qj8M5f3xEg0MqA3H5hIKbmKEMAAaAFaAMwIHROa7cJ3ZfchdBwjpgSTT2iCOB0OqKx8CrFe1iA3u&#10;eGLb4TG1FxaqdYJVKlUZYlOnajyXCDACopA8vxY408bfvEzQ60DNSKvGa/Cs8xAjBVUTEQnhtkhK&#10;isKLiVgNtQZ1AS5ah3GER2gMERtdbjJ9n21Jhs81AaeleW+bD0gaIUOIBGj0wBrwgofoY7AB4/Uc&#10;z0kYNVJIOgupZlojG2r5129jpVPnAUQqDSoVRGvCLqUaeLGC4Jf7mQEkaZEci9D4bB9ABx1BUSYQ&#10;ZNt3IsBIEUPu3WrxxrmIU8+esjiFc9mSIAax0ESKF91XNHjWTcLG7eFW1OahG6CvPM7S8mNWL/6y&#10;1L1TgrwpSw+Eq0BXgRIpMFIjqY5EBiCAriIVJAOkXPw8OfrF9X7956gHH6VGNViK5i0mFBFAcfuv&#10;U/xp2FT3JVGoSqGMnwfZogIHAgxQBHjPQfsH/z1x5vhFK3AE+WWz0Cy/4JxQGURRgZBLXgNQnNDN&#10;ydZU1HofOHrX+Vj2fwNx8CdwMaYSOiXEM8nHps2lqJIKCpjqguiYdAIANM+tSUYIITHcS8Sfw4d/&#10;5LNYmgM+9Obn5Tb9TrAXt0MHgKM/DJy/F/jwj95nqv+71Bu/ZdXGGoOJRBGZQNHjCLSJqCcWIQgU&#10;05Rcl1rUBn9VgP80fOjeT8Rzqxj+fz+07ZAWI+A9RESAKVCmaOporqBpi1RhdELoFKGt9NLDAoH1&#10;yRhUYuMyecKq/iNwGZPQwuaH4pl2uDmjtknh+RCGp8Mkr9hYF00qoYP03az5NONoRkpOsAsnPr3g&#10;D6egWYtsl7hOC5gmtUXzjtSCQE5IK32Q08FBoT0vRTX1A3dxE3JvbPdNkMz34dslpUuTnGCxbR6Q&#10;jEBGSA6VbK7bsrS7GT4Mpy0n2t52/hd/j9I2ShvQHEn3urHFeRStaRE/gyQ3VqTPxeOkc0JErJHV&#10;hD2H2lwYincthba3rOnmfAQZ4TLSZYjOb/aa+0qlcH9rG0v3KxKqlBGSb7/WLqe5Fmuf0bTbbGhL&#10;PC95fQlAG3CuS7iuRK80FXLbunwtn/G8m3NwBaRoe1z3mLSmdl+JrOUobZpzRnUG8eMPIbkBOaEZ&#10;vc9qv6AA3vnsKXtAW35NtR0EUwSyreMYxBuRk/AULSgu28v+MnDgyHgE2OXngbNnS3zwoXcXiD/p&#10;wuoJQ18EQZw5+pBRLAclQx4VeaxBjYR4SlRRDOG09+mMg/85vPvuT+B9bxlqnn3IeVcDBSA5gTYo&#10;s0BWCOb2oT5+wrVae66RfI5RPYNvEVIQomne8AY4A7yJy+iK1rC44tZLXzcnyFrFsuhMoLbTO4Yd&#10;g2Rb1jOzdA1apJc9du4UJt3xTj4DXP5aw4cPP2Su9c+Eo18GyrMp/PGSzsGRYjBEpF6GHqZMUTpS&#10;QEIFolCijszZxieJ/v+K1ugjePXnDI/sQO1b7cXNch/bI3cCN/0YsXj3abv8hl/ARv1BzcKPCv1r&#10;OOJV1GIK3hVQOIgTwEGSyhTJaIjVSC32oHqSo9U7q6G82/qjpezGK1A/+MyzDmflABaGUbG25KTr&#10;6YMARoqKxowCkygBkAEQN0YW1hu9y/OTMaquAE8vbzgXHorV6kGITsrRUwzGlPs3DzAA1eoJzLTP&#10;s9oeoW+Eoblh2JCgi3Rj7BWYQFgExuqtsewvQ4aGv3iU/P6XgcPlQmK2IvAQCTQJItKU2TBB7mAE&#10;OYJkeiGv6zruaeFieMwARMOar5afNum3IIDCTUCQTXZsA5i4ykK/7gKyCP4rqN1euxCXwrMbXyfO&#10;bUPOFTOIDYYggrz+/yGP/Azk7/8lSlscYMhFU4rAYSJsc5FJpAjLDWAD4HNA5JU3659ZB/Lz0IIT&#10;/Vog5W/B1E2slKYlULWOLBAbz09A/CxbmQPmjkNxVWl1f3mbZgIgoFEQEywLCuDgY1gNKGPiinyd&#10;Vg8BCh1sEGpbFIlw9IA4BL20csFz2sX1njRIjgF2X8fiwnK7DlwyRHpkiGqgbG3PKwQNHJWsavf0&#10;lzuu1SNAqwuseZ427EBts/fYeCgARoPUJmB/Op6+P8fiwuaO+UNvBnAEeuVpG737yMdwxx/9d8XU&#10;zE8a7U0WbZ+5ogOBUwSJ4kCAijLQZJChPm3V6rsc5Y/CSvm47nsNOPMhhN7y54rW6CM+tl8dNFIM&#10;yKJVkCpSA3D4dbkOzrcl+CVBpEJFYBBEUrLmihO0iNRaqnMu8tKbtoAKjPEsQnmBER5wUPGJoDhm&#10;S44pLoyAbbTqT3zAAYdjSqcdAc4SePkpypn51XjF07/BevARZf12dVNviL6+HlVoi2u3BJm3RLhp&#10;ZPxTGhOhHCmkp+oeD2HpaCyKdwH6NEyBa54APvear+HG+c637Q6dwPw9V6NY62DmxAwkGGR1iJNH&#10;Tn6TpvcNtPv/GDh8J1BpRKYfN8a7CuFVoRpcr3nrepWZa5z3M17QEWhOWM0Yh3W0XrR4CrH/QOaK&#10;k8P3v+NpecXPMex5PfA3/+MlD2X1CNYb3Q9nPwe/2ppotTsA0YHOgajg4BCtT1T9B4CjBhzYHOS3&#10;3wB50x8hxvjbqM98EKJUFRmPFWNEeiAAohJYeAYah+h2N8e46R8SDz7ei5fv+Y8Igw8ADnCWWhjD&#10;bQciQgStXEHRPYNXXGZY6yP48r0IdgLOATGmrzu5qJFsRLSg6rKnFmdnhx2OcLHRCFj1JKz3CzCZ&#10;1kwVcKnCQE0gyogImBIW1DxGVSGLANBe2ECsF/9Ey/rzzqI5nzGdfzo2RIlgIgBiJE1Qx3brIRnc&#10;mg59dgb1/EN/HEP1aTgRBgB+zJHYPAcA0BhdrXoG4doB/DouaTf+L8Tq4nod+Zsw/VP4jJvCO5tr&#10;CaXCCqMzqVXOYmnYx8wLxNQdAnjsp4Lt+b33gfowwtjBNdc7kjRjKuh3AE1Cjh7ycBZsf/3Hrytg&#10;vbwQ271/g8Fod0oLtwRwcFrLpfrZR9ui5b7V1ATj+wJI9wQiqpE+hne9OfT/3h/+X7G2P4RDFMvV&#10;5wGRWxw6IqKRrCsbxs59Prv0+VkoUa+P7kG++jMwyZ1XQrdfx+ZBAyhCDedw8kDEwuJFIx2BPQ3g&#10;9nfQlfefLP1rf3HKD/5zxPAWzeZvci7bI7QpQwloPojRLsSw8qXM67395cHDaBcjP9/G6NN3ALf+&#10;EfJM1j2WfpGG61wwQwQiIkTleFwgUF5VxXD+X7sau1FHc84hrWOEdy2JAJyaRKvJAFSDmRMu23Lf&#10;HTictPGvPoiS52F1cY+rRj+NKA7I4Z1DdCYIwLiBToxAZC1KngbutDE3ZrJKDzQbtrf8N8Cyu416&#10;Atr7fVSDlwFyDbL8eu+LOVW2EUOukhklG5JxWNajR63sncw7cw+E99ppvLqKuCYHjr79ktftxW7b&#10;btDL7r0a525+Sm78T6/fJ166+vjyqd61M1V/NsPyLge84dg3aZrfYHvr++BU0p0aHOJoyiOvirlZ&#10;9aE948ngJFTmQ6hX1iygyks3NQxy7uNA/zTC/X/83OO/7ncbophs4/UkAZgmCyIAWQOxBM/fBWw8&#10;DZz+6PZx3vgHKfxE8luprfE4vWXJUdKQ4OGGlfrxf7r5/QNHgG4H8DnQ6iQCl6IpoxJMdGKMaYzx&#10;+8znQAyY9IdnM39hcz7jFksEGNNNlmcQ52GtFnD0IojzTX8IZUipvoacJ2P9bGBLs6um2U0GYGq6&#10;O6+jq9t5NqNwGSPVGOsqcFjXurqauXPSD0MNo4aU26QOVQFVMPPAB34M+Zv+ENEiiKbvvDRkK92q&#10;0MVxDhXgFIgcsF2Jg3Gx3fY7SexOBcga4pDTzbWzhtltW0hWISTawTBs41o8f0bg+ruB7iqw9/Em&#10;l74l3KRhszyquSe9NdxPA973dc7p0O9DfWJgJ/UzQNSnayxIz8IWX7kl04vtsTsv+mz58bmXNveM&#10;AJedglChzbJTbTJWei7iZs8RlwEf/keXmPPvjPuHQFzTMlxl2zwnxQ8w8GwG9BX2SBuXgvBx4GeA&#10;g4tuOrxyl/psxlQzl021LUjLU8WcH8Faq1l0FzbcaCNsFIAZ6sEIOLY5v6kf+T3ECBgJC4Q9uQE7&#10;8b8Jfup3PIpS0VsWTO8mzl4ecPSdBgDu4P9Nf0138lyxSRuKcxB18HmB3p/+9+NDCA7fqcDJZkd7&#10;IEKXo64JBB7S9Kkfo3Ypxd28W85eC9mYgz12O74sSe2ODwLnLgPu/m7BD91NvO67Fcff30KrlU23&#10;xbMXHXybLpOwtiEBl7dG+mis7aOvFr3yOO3pxy69vjsG4KJVf8mnX4a5U3sPxnb260HsetuwD1jg&#10;Hz1yTfbgNX0L4cISyuEAF849/qw06HesHfoY4CKynMg6Hr7wMBVorBFGAfUIqCtJMqWXesHv2PNv&#10;b/tPQLVRXNGdvYxFsWfKuxnxLrOag4HJ8voorPQ3uivIqxLv2dnJ79i3gB34GeDkXt39Y+iqZFMt&#10;tKes4DQDlQHDEdGPw9ZGb+He9c7wunrwX37+qxz4VwAcERz6VXdgIXGiTs7tI644E3HkV5rtzhEC&#10;v/z8hPsAACAASURBVPrVzrRx6I0dPEmcXzD89j/+qk/1K1szrUMAbngIqAbw/XPwovBwECoCPULu&#10;UEOBB68Gjl8xmd6OfXnbtjo3H30tqPYLnMORekq9Dh1sEJ7wQd4L5O+xkH3xgXs/urLvhttNphbw&#10;TNkF3nn0y429Yzv2wtgd/wHTeQHvM3RbLbgsgxdBoGBYE/2RQxkEdZXvMGB37Jtjhw9j33UtqBtg&#10;bm+O0cMZxHdBOvjdDioKUCeV9xBBcDX8VIli1wZm90ZAIogIxoBxPwHRhBSk7Bqw9qWbMVgToCSK&#10;6fNA5lG1gGp9L7C6G4VlaF/5DGZv+dKmGHGDNpFsSnMTuta7dwmj/mWoRzOQmauBrELe7qOYWsdM&#10;MURVtTHsZ7iwMY1RqVjFLuDIkW/WCu/YJWybQ/+uP38thPjnNlP9MmelTXEIVoobopK69URW5h9X&#10;4gOZl7vvWrvsmcsfeCLyxBLO/emj36z579iO7diOPW927aFr4RbmsHDwWqAo0Op4aJdwuUCdpUpW&#10;FQCxEUQJMBdgEkGJE7Gb9XMZ7vnwlLvtB+d06cxDbn7fDTodVnQ4m2smdF7oquC1jk7z1kjhMp9l&#10;Ts1FMY2ihEMBWD1MleqhqczIgUwziTGoc6oWvCAHGEzYcCMmxY+Nvr0y8KLaFogFAkCgMurI1HlT&#10;E4oFeufNKsYcjKHOra6CsXZBXbteXt1VDxYH4RSuDbfc+KUw21kDaFi/bwVf/KW75bt/7dWcvXEv&#10;wgAYrntceEbQ73ksLgI4uhP8vdC2PUJ/z98BnF5XsfoXcTq+kx0/7R3oZQAXPVBJ0Mqfl6G/24Xs&#10;XVUo/uLef/CRxX2/9jriwF6csXwnYt+xHdux58e+HAX9a0BdDx05At8eQIsSvr0B9SUgAcwCkMVU&#10;feUioIYLJy7gM7/wOTl05JA7jwXdiynFQt+jM+ULH9riQ0HnPTV6BXJaaJkPbXOxDa1bwZhRQ6Yq&#10;udB1vEoX8FMGK2hWiGguZi0IC6jlQZuaL4UXReZAT4FAqJToCBOwUckTCGCStE9VSKgmGYWtDH5J&#10;PIGY0uUiBFwSu8Pm/4ybNBfSyLQ7YaLDCz1hagiuRq1wgcbKggwRMTSTAYt8XQRrMcqaIK4zoC+w&#10;nlPXd/ADDqVf1a1etTLs95a7o5MnEG/9e6tx9zwhlQOiB2qHWCuwkcNqB90ocOzIf37ue+AFQNtv&#10;/L0fhg0FvVJRjhQrtQJHvn192HaH/v7vQZQIOOx2wf3kSOwfs2NX+6maLWdwZjBEolSVYTG0kN2j&#10;dfddEt17j9fdUy/1q3GmHEEC4QZDHP/pi8UKdmzHdmzHntuuPXQt3PVzKN7mcfKtd217R73qk6/i&#10;3MocoIBFw6Rl4Zi/2cjCNuVqkPVd8A/c5tu7lzoy3eu4ENvwoYiu6krBXeLjLlGbFR9nYTZTZzZb&#10;CzoV4pRpLMRiWyVMKWRO1XWgyCnqSctMmZuyMISMQm8SYYzJW0rSamAzD5OkNqdj5cSGwU8kcqSz&#10;1Oh0fB5Jix5gbJj+Y7nbprBQx8UozXek0VY3EGxKDRN/T2CmYxFoTP5/whi0hkSbVPgUDps1Bw1J&#10;NVqjw6GwSQWmA6JCTCEgBRIUUovpCEH7IWCV1HPOuwsqbi2L+bqOdAV1dl6jX46mS9J3ZytKz52Z&#10;WSlvfHIUpkrAXKOQJ1AoluZW8NAbviAv+eh+Ljw6+/z6lMPAVTe/ElNXXj0dll370b5f3X/9ejXT&#10;JQQOhANGIzBGaH/928KfPWvPc+DDr4NUHXC0O887S7fXcfg/1T68sZ6trtaO+TYzyU1I1MIgiGW7&#10;jKU+ICX+QkP2HkHxaLa4tFLOtmrzgpgRD77tU9+Mc9uxHduxbzHbf8d+5C/pYuF1+5J2kBiICHMG&#10;8YL1k2v44i8eT1HygQXd219UDOD9gncOzsGhYJceJTwERQhhRkRmRGTGxKbMZAYZ56LE6ZrsZhpn&#10;BbpLnExHZ1ORoQ1F4SLahLXUSUFlYRocxJLEsVjaGCA5YhGOeww17ckTOz8Kkoh8Iz81znM3TR1S&#10;l2/Z0qdN0nfZlF1oUrOQcd+CS/ZTJhoZA06KTtKWYCvbf3uZ/dY+KE0zh009ibHE7GaInr4GSQ4s&#10;zWlb75WksJi+LyDFKKTCmpqUsTY9GtI/ITAqmMAG+KQiCY0Goa8ZfG30A7F81dH3WNtiiHJG4J+2&#10;oE+J6RPe7BydrijzwdJKf9gNo5HMZbWijeVPX8DwySGe/rNHvr6b8QCAg3A3v+FNb3Wd+p2cwUhV&#10;zqllT4j6R0h7PKJYcuef6nPXTL3UW8Fw0Mf55Ye/ZUnhlwQxDtx5GC4bwFAikvOe4ftCa/T2ughv&#10;lLbsy7MoXklPBRGkMkBKV0rVfTyG7PNW4hP5sD5etu1h57W3fvkFVJ0Bzr/8iR2S4o7t2Heo7XvL&#10;PkxdOYX518wjKxxcJnAiMCOiGFZOruFLR07KHf/hjnx5N4o8R9GOsTWQ2DaNHZ9rRzI/hZpdhnKG&#10;4LSoTJkLXVHteCfT6rmHGrpRYmEa28HYhbANSBtAFoU5HfKo5ikmVGn8F4WTXomNI2xK0JJztORr&#10;kZxwEmNpIuiJoOamoxRM3Ni23xiPJ80302dLieD4IDIej02b9C31cDIO07n1kJMfAWgi8fEPN507&#10;x0NtUe0VPnv+Yz+PBoZHQ9KbtCMe++rmaONDjQN0Tk6Ck/UcN5oxSNJwbVbKUQCERPBruqgJFDCC&#10;pqApEZyIuUhiaIxrnvmKq4olq+WZQHsKkCd83XpIozyJ0dS5z/74h3rX/Pp3s33NPFAJQt/hkZ/9&#10;EL4mOwDgJOSG//cHrihm+Aptuxsd5OZ2kb0Sjp2o9TMm8T4Engij/PP1IHvsvoc/sHbV1d9lLdcC&#10;1lfxyM9+nZuK59me072+/M/eiA3zOG0z7tZscdqy7PuA/k+UOjpUTevu0YzJrkjmrJBblJE6lpab&#10;jrSvNc74OPW5EPEXOsInvvS2vz59/adu5sxT01hfXcKgv44zG2e+ZXc6O7ZjL1ojgBPAQrmAucfm&#10;MIMZ9Pt9cKpAJhna+RS8hYYpHSBG9O5fx32/9IDc9ju3+ZZvtUI7dLqtbBbBzRurmSAybWK76Gwe&#10;GfeJx7w6nSFktkKcIWyKwrZmKEg4Y3ACOqq54KLSm6iqy+CVqCS6iiZEFIVQkUVtdBwAl0TGBAJU&#10;zmgiDYQrjcIjUz28SEK2m/gUIKI4jLuSTdy1KACbtMNtfO3WOBgy0VBo3FjT6HtSYi/J3W0RYJyY&#10;oHGQ20rct/wGt/zisy5Uc5AmUh8fY9xJYTzJlJqXi74rCR1B02Wv0WGXzVlNXHozwpbvjtcHmHRq&#10;RGqTmuagk02LNuuYhODGqQGBabOKDXrgjCIkScKoiOaEFIvCYIFVVrb7EltPE50H65g9wL476Uuc&#10;HJ3PHmvvGZRZq8IaL2AgGzgTznxV5erzf/+lEE9ceM8pOXDkcNa9JUw7tRvN1d9PHdxBX9/Cwkmw&#10;/CxZ3F2X9qm6DJ/kU4/fL/OXl72XrqGc6WPl4GPfEsHqV57CnYdxufZROMNMHhE7u7pFb+WHBnH4&#10;E9YdvtHabLNNKTQg09QOUCNQmxNUOcIgG0mt97mgH0LkRzrWeTAurq4fP3M8vvT6gza9pwt4IpuL&#10;OH77t36OYsd27NvVDhw+ALfXYe62OZRaQguFFhmiNW2AGWFKrO1Zx4Pfe7/gKPTQwiHpPdST4dxQ&#10;Bv2Bzlxxg+v2N6bEFXOUcgZlnKNyjxdcJplcSeEVxnohqs2ZyhyJ6UDL4JCLSCHeFHkAXYRphI2b&#10;6SGFvAohHVD7gLH6JxihjSivxkzGDZHY5KqTU0h5Y2XjaSlNP7YmDhXANOXYDQToIOIalyRNSCoA&#10;rHFABh17WUlQ9rZ8/UQ7aYvITRPVCwQmY2Gi8Vekia63tAFubBJVb/nvZwnnbDPZPM9mzlv8bnME&#10;jsPoxsFvw9ABjiV3Uz+jZrszhiwwzp9v9oJP8HlC78ccAG75mWw728maSmxy+ikqT5sKa66Va3gP&#10;QEyNr+BE4aJPRxCAjqRGRBhoTiIzhMrB1QWw4UtXy5Mu5J+RiPcWwd0T2/1zx4fHyyvkYMzKWQyu&#10;XEK9q8Tqraee09stHDqAqf3TmH/9FRi87Bzuf/2n5fve87arRlK9rc7jT9St8oC16g5KF9jTJxnz&#10;j1qNo4H8/GOH/6o3/9lbzVZmsdKSb6oA29e0pzjwscNw5RCIJVqoL2cdv6d28R3DPLzG2uFy164K&#10;5yNa5pCZQ+Vq1DBxlYOOXIyWnbFQ3O8C7mHAXaB8KZS22L6u6mGpVcf1HKtXXcCwPcC5Vzz6LbHj&#10;2bEd+7aww8BVV81g4XULWPB7MNICpgYzQ2DE+ol1PPAv75fDdx7Wx1YeUwDZ9N7pvGKVR+a5xrKF&#10;HG0Gdiq1KVXZnanOa2ZzEjhn4Fz0nIve7QKwixa64tAxsU7U2DaNBZVOCUANdEyEMDWg6eaXWl4L&#10;k4a4m+ScG5wbTQYYAOEYUkQ4iSpTL/HoSgg9QC8pMoyJcLYV9BYgReXJaaR/MxIUSGQaP0HFY7Tb&#10;mla/1uTAlWOH3kTdVJAp0rwo0B0noQE2QokEokSxsYqjpDx7ClQbB9k0BkRDXCM2+wdsT6WPgWvB&#10;pncXaHMsjqH58TagQRDS5mNL3waV1AR+IsGeEIeEI2hiAUzOazNdkP5TJ4fY3HfIZGmkSTI0J4KJ&#10;Q28SE6ahuX66BTHYPJcxDiDNeKbj8ZQqTUe2tJDNeqf6/GhOorUQS4+sdmtq/skQ3EmG/LMbo/hZ&#10;WasfB6ZWT/3DY+W+T+/n1OPzeOTHP4uvaASueeBG2OIePHX2Cvfq2bWXRIY3mhv+6Cgvv5uZ3xOi&#10;jzrSp13IPivBfbiM1V89Oqtn9g00dEqPR//BR77ycV4A+1u5zFd94BAY082Sib9yI9irolZvslb4&#10;u+VU+RIWddbyQIdAZgaosBKRGkLUAldqpZVfiiUedZqfyDU/MerFk1nReqJadufu/YmPDG767M2s&#10;8xqj6Q2c3n96x7nv2Iva7vjgfpRREM0h1h6KDB5JoGTlvnUcP/KA4E7oYRxwi9ibx25sS5BubXWX&#10;YKdk7BbqZn0mu0B2o8RdtXBvxTgHkS4DZ1XQdZ4dSGxHH9t0saCT3FO8CjxgYhoY1JKEbuOoJL1o&#10;RQRM/70FambKplLZOBBscxbUZ+eJ0bSzUZm4KUz6dUjc5kQInbzw03ag+WHjbcL4YBwfk1tQ8yb3&#10;K0Bq1SmolaBQtjr0dB7SdCFtRhFMIGROctSa3BYnhwS3Hp9EbFyZMMXI44jXmnMQkqncbCu8nUzG&#10;a8PkzZPy7ATml3HUjcbbTlCFBt1wlCZfbhiXsEHGY8nk36RBJNJAAhHhJGeu44ZJHkKfUhtIbYd1&#10;60kz9ZLEFmRAhNDxjgMCMU17BRmnHTYRjvGx2SAk6YIn9nla6bRm5jIaYpL4j0BtOVB2+tbTp8sq&#10;3NNSfxwVPx0GckJbXIcTWAE88uavwrHfeRhXFiO0O0S+r50XTy7vr1n+oBT2o2Ueb4HatMEBVbaM&#10;EY7llt1ZVv7juWycd2EE4wgn3/mN7YPydbnJ173vB3CuzvBYGOfYeXNgfHPw5dvDlO2XonQuN2RC&#10;FozIUAPMGo6FMZjCYlbDspGUxYqLrdNW4V4Pu4dwn/eufPIzP/SZ1f2futk6i3PIM8XKynnEMMCp&#10;J07t5N937NvTfiX9sXBwAXMrc+ju7kLnK7jSYQptWHQQGgyhedkTTiI6ulGs1y5nLNp5qR1pFfMZ&#10;sZuRu0LkQu3C7qDYRZctRC971HGGjt1a6qlKqg6d5uLpAWvy0/BUOgrVNSCxR8JypenRZSJwKVSG&#10;SCOIDwO1gVEbgpPYGDgHxh694YkD6UXeuNtNwljiQdsky0oZZ7IBuAaFboLMsWOipg5+0kC+E6ha&#10;6hT1Asm1cZwD1klJVhOmJnU0TZsEJeFNoSZQE1QN1K+m8HRwdKmUyxwtIkhEJdRKKKVAS0YZEagM&#10;qFS0FpFAonLmKgJBnAQFAkkTQWTNEtRA0gCJVNAIAhbTbBjhGBEbj+ooiHTSeG0msF/oxMwMQlGS&#10;qoQaxKlIJkRBTatlRmdEBjCDMoNYBlpuglyMuShb4tExSDuKtQxWiENOpUICqBFRAyhxU1VONSEE&#10;Kk2ZoJGqIBzTHdNcUUZxdHAxxyYE32TmKciiTrIGbHgNKV3hm+RF+l3HiHHeXceJApcSLxox7plD&#10;0/Q7LjhIrVhXZ6HyA93wZ7Qvn9La/bd6Gp/MSq73wwoqqXHWTn3FXPuBLx3Ghn8UT954t1x77FDR&#10;3rCrhfEd6uufZKt+aWgFq5AZy875Tuk+7vvht0Jcubt/0qr+yQEu3Pnk3+498bewrz/uneTYA1w+&#10;wmMd9QfL4qCVgx+OUr2lzquD0tVW0R5KJgNk7MDBiRMCjFQaQSKipSUJM0Arib4qngmlP2EVPg/V&#10;L3jNTg6HOL13AaNjHz9mL7/xgHW7XVQULO+7gOF0haUbn9qJ5Hfsm2MEDpxYQHvYwty5OQxVUEVN&#10;7cTpoZYgx7X713D/L59MnutXIYdwSHtv6cna+TW9znX8kLMzRZBdwcp5cZgPsZ6D6hWk7DVgDxXz&#10;BHZHsVkluwpMUWMrqBXRJUUQekEUS712NAIakwMWT6NregIZhRAHbdTNoghTBCUNLGzJ5aasszSx&#10;JROxLEXGKZJTjURTxCQUQJqCrHGEiybTK4mCBR1HgulFnBw5IUaINeG+RoiAcSJPyslHLNUoi6mg&#10;2RKQiTWtEHpqinLZtNQxoZhP/06JTljF2vdFdCDGkQIjBSs1HdUhXAi0FTEbOUjf6AYOOnBeBiQ2&#10;xNzAMx86ZH0LMhCVIZGV2tNaCgm+9PVqtRqGNozZMONSPm2dqfN28q9OJgd9BeLNN++32dnpSe58&#10;XNg2QasvAVlM/ombsHpaPI5T4hAIel/cwP3/x6OCIxCcgOAgBPtukwNzQxn092pn6rzP+7nvuE7O&#10;FjPXcYVKnAoau5HldIB0iDjlYB2zOCPOuoDN0DCj4jom2BU8dyvijLo4HZ3N1GqFSRRVU6MIvQg9&#10;xIRCZ4AaU317Qi8cABGD0ATimNABBRLm0xAMG9RAtQEeBAKDM2m4EImkl8fElTABTAVBSFMAVGSo&#10;yZijtFxGoxza88t+aB9zI96ZF7v+8gv1sd7Vfn9suTaYDfHIm5+DsU5g16lr0VrroHtqD8KKtubm&#10;+YZo5c9ap3xjPV06SA4/6Iqt6SMa7PdM5Q/vf8cnzi788xuYfe80nnnrC88Re37d38cOYSE4LJQO&#10;Bwez7sHZtZdUvd5rmen3acFXx3Z9dSjq3S4zzVyEF6MjoAZRjXDpgQMAiaaoooDRRdZuiIpnfdSH&#10;Mur9hDwgQZ4isnMlehdG1l1/8Ic/1b/xEzfZ9PI8qspjae08+hsDrK6d2onkd+zrsyPA7vZutFtt&#10;XD4zj3a7jVaep3yr1ohWY3l+Hfd97yNy+OiBbG3WZ0ua+aJXF6XPWjKSdqZZR0Sm68iOtq1r3roO&#10;nKOTXaaYD6x3uxAWnGIPRHdFZ92goWViGZSeCoXqpBvfpkNk6j6qERRrOGIKneREOfap21KbCSbb&#10;hFXZuEbQZCxgImNweoLjptctBOPSpAkkKhNymG2WLMm4tCqNZrRGkGzisCimMBCWtMUb8Fuh5umg&#10;BpPIaDWlqXsSV2fUWk3KjFKCMhBgJJAhgGEduErDBqMbQNiXiA0nbl0FPfG6puoHqG1YlfWGK7QU&#10;s9o0i4XWMQ6rWAFlu31V1XuoF9965nj87MGrbWW22xD3FEoHpYeah8CBVEhwgClccAgWUNYlyqpE&#10;SQdTYmVlBYOlRayvrydd1mm8sO+kQwAKpLKs9hxmrppBp7OAmTxCg6IthgwZfOEhBSCeMKkREGFI&#10;nQcTCmJo2Qb2DU+7xf61GaY63nkrlrssGCV3wVoULKiX3VbXuy2EBapMW+ZnndN5c5yDizMxr7o0&#10;6ahqV5UdKtvmah98TDwIdakmQVMywpuDI+HMmrvSgdC0vTQVS4g+BBEOjSjOJNeegIwUtUf4JFSP&#10;Wsk65hLqDGHDrbtBdldWZX8eDJ+InaUHR8dZju6rcOHOp77i8l77+4fQahPOGzLnro0c/iNOxR+v&#10;u+El6kVD8CIjrOko+yhD/rs97f11a+QGWcjw4P/wwmqyvCDx7OE7D+NCMcK53Wdx8nvu0hvef2h3&#10;Oyuuq0N1a5DR6yHV7doJ14X2qLAiwDmBh7CIIi1zUAiiRkZp3jEUSkytm7X2gVE3KrpVgsti8qSW&#10;eioO4wnx2ami6jxTFbiwdAEbp544Vt10083W7c5CIiGBUCNgwGfe+ZkX4tR37NvM9v/YfnQvz7H3&#10;NXthdQ3zhEmAOQPVwXmH1X4PX3jgPt2/e3/W2dXx+1pTRemKTpZbO4RyBr7aVY1sNqrMRMMeyWQP&#10;vM6YYBfVZqmYpnCaYIdgjowtKAsR5uLMmZg3jepIjLvG2kRVTEQZoTCI6mYuE012V8YEo8ZJMpGr&#10;TMeEqBRjy8Qzuy0x8Zg4JamtOJqIkSBEm1y1Abr52wBJ2oQ8tklossmYhoYA1sTyAgHpQGtqnc1H&#10;JWpHqXOzUTCOYpS+GTYoMhDIhpiuONF1B1mNET0H9BVuJJL3IRholL5H3CDDRiZaUqrSRatNpVxl&#10;FYYrrTiL9biGmXgSJyPeCfuu37yOu26dBiNBszRTVagQMEuoNwqEQYZ9yxtorfRw48aZF3X/kcN3&#10;Av1qF6K2UMkM6raiyohakBARAXrrfTz04NN64MAB326vegxbmaLVdtPWgvdtI6asxpwoLou+3hOE&#10;eylhXzRebYY94nUBRZy1PHTgm3vQG+ATYcBFhVIRheLp4KOiKSSU2Gjnp83nllJBEKaOCoEjoQig&#10;KAIyDAREmUH6+Yr25EthYEed77z//nd8+snL/9kNnP3eha9KDO3Wdx8CbAQX69mRb73d2tU/ibuG&#10;r4hFcMJcWOVB192jsmq/K5b/iXo840Vw349+8gW7Xi8sQE1g/qFr0e5PY9epORSL/Wxlbq4zlcX9&#10;kPoHSy2/P7Z5e53HeWlRtKihvqYXIDdIZkS7TgzT6KxJi6mQnrWOAJhoVGPpgtV5JVYMJdpZxPiU&#10;l9aTzvKnDPp4JJ6C8Uxe2QYDe6FTD+HQ5M2IQIWzCPEldBixiHUsHhtg5fwKcBSb+NbRLZ8d++bZ&#10;IeCq64GFQwuYmZlBWSwghICiKOBiROYzSB0Ro8BXlohKPr0kLFG7YEYs37OGL/z8g3LHB+/Isbxc&#10;DLWdZ1LnsTVqj2qd9l52uyLbA/V7YoxzQWxvrXF3dJgX2LxZ7Cpih66aii5mJuoo6qiSKqwkqGZR&#10;RChODZJaYSCFaR4qTsb8LQAQkaQJAiKCgLIBGlNgrNZkgpnKuTh+kTXJa9vS41wYGwSBoERAUhLX&#10;xuxyAMkdJ8bwWO8zhd/SZC4jgqsh4kVEoFRINCAmFIAmUPrUryQCMDFKVhldzRo9iVhScs0T67m5&#10;XqSuU7N1iFsH3QpFFz1H52DaC4oBgg1rcaUb9Ks1x6pordp63o5+6Dm7d9ame9M8tniMOJx2MLcc&#10;38/dK1MQiVCmUrMaEcNKEKuAWDusYx1Lnxli/fT6znP7QtkRYGFhAZ2OYG6mCwdAxUNzD2TA2twQ&#10;D7zqccExuAOLB3SwMNBivcjmW6Hdqzq7VWyfKV8G8mpIvBpZOBAUV1su83Wr9swCJDNkCiIaiugk&#10;i4m/EVUBDUAjWAMAMeX1oRTklqoXyixSLEH00Jq1epTIYKOCWPfDOHJ3YZT9lvf6V1aPemoRDtVX&#10;JLXddudtGGUdlEW36JSr3yM+/IvYqX9gNGN0LoivybA2taH91rt8xL9at6XH+uzhgpx+Qdq6f8My&#10;zrf9zm0YtlqQTGGFg3MBnn4XfOvWelD+QN2q/24oNq6ppge7YifmuYO2QIqLAFTEhBkoRRC4OBGJ&#10;aKofBZFAFEipBgmCPBZwtYMFqUndCJWdhWFRFU+RfFidf9SbXEBl51W4tK7t3vxgucbCIPQemo/H&#10;544b3gm75d8cJA4B9772xCZsCeC7fu0mTt+0C1WssLyxjI1yA4uLizvw/tdgBw4fQHF5gSu+Zw5D&#10;HUF9DcJh9d5VHP+VByb35iv/9U3cfcssVBXL9/Zw/OfvExyBHD4AWVw4JOcXz+vehb3a2+jpdHda&#10;28OhDtttdevDgsG1WqIFXZxi7mbhwkzw0rUQZ6zmHtB2EZwzw26SXTNOIeMeeiapUMeCTpwJVaRh&#10;5WpEkICkLmYQ8RDRJhMYm+wzEFQRNfFy1UwcCbWY4GflRMgDFGEDGCaHbomhLONaYIFQOCaAGSTJ&#10;jo6jbkmwO8f1VEnEhOmrhKXAvqnAjpMSatAgiBDLBLFIf0ekwEyNxigxmETAW0atnHGEyJHQj2DZ&#10;BqPbUPgVB7/szS0xytMWeF5y31fKklRxMQtYj6FTnj57un7k8leGg92n4kxWIxVMNXXmMJBAJMAQ&#10;UVuEYYgyj+jPD3H69vPysi++jHJBsDK3gsWFReDq5ubY4cx86xsBnAI6f9nB4KcGAgDX/tsrOHtg&#10;Gk4UNRUQIiKikljMo7NA8y/dqOLL6kxuZ4ZXmLd9LOJ87LBlxcjnUiE3IjNIEQVClyJwFUQlIqJ4&#10;A5qnD0AqgxRTBAd6E1AMtVPWkiOULeGyLEoPRzVkv52j98h6v676G32sLD3znO/1/R+8A1kYwSEg&#10;J25xofy3G3N4Q5weZLlWGLo2sZbV/gI/pHX2f96vf/PFvX5/9Nns855X/6Y9Dre++xCgHpUYBtPW&#10;6g71ymrQv1Fbcmst8TZz1QHm9W5pYVZyZuIjnNTiAToKChOYauLFUODN4BDhLAEsiVtDIQPUGnCR&#10;AqMDgzdA+ojsu8BlNVlRy1YQ9DwNZ0g940WXvOmyeL9SOwyz0kprhVIDapiFIO1Yr9ZRc63XGDOI&#10;8QAAIABJREFUsBZPnjwZbnr5y23X9GxqnMAE45kBIaT2BY4OzhysMhRYxOJdi4jnV/5/9t403K7z&#10;KhN81/q+vfeZ7qzRlmxZVixbkYf4xmNiolAhPAlTkoqd0GEIRVNQxVN01cNQoVMEUTwkDXTR/RQN&#10;TYquhCoCdGSKJJgKUEBbEEjiOMbEieVJsmVrvld3OvPe37fW6h97nys5lhMb2zgh57V1dYejfb+z&#10;zz57fWutd70vDn2dZA779wOPdLZiOMk425pGbQOBKAO8h7ACXqEOgGcQl6QpsVLQYzQ3VNGgsPbF&#10;NTzwbx+l2w/czou9xWRiQ4eXtebq+ZCzRp177YFzTe+M2UeTNGWuOe9TUaubJi1zcQKqrQBtgnXC&#10;sZ+ihCdA0gRpI5o0ImtLVRusWiOyOjEagDXgrAYgUWNnJBxZKPDI+lLB5steNVVCJFWQdaTlDLWV&#10;7GwlI7OSST0KzqNRpJLVU83eliKhVcu6zCSJrBLWqn4PUDaiz+s5j0a8lAQ6CuwYjWqXTWXjinRG&#10;Vub2KohsUCJjJbAwWImcOEREjQzx6qNXH1hpqGoDiOUADZl8j+DaxLwiQmcl4jRHLDlD14HaKKSj&#10;XHTZXG8YwqBIG8O0SIfOu2KiNVHEfBBNK9UxAC4CFBmDXoEFa2AtGpZbW5+fI+P5/LBx8P5HjV2f&#10;3IU6knKyQBxyM0TkE6LJpkSTi41od0zphpgW18U0XuzrOmtpnrIzIi4nNBJjcgrAlJS8cblbBmjk&#10;PV9OPDg185BScAgO0TnLLRLWsoGupg8g+N9Djo8deeTeE62JWe12lr9qsnb9J25D54EVNPduuM7S&#10;8J5hY/jmMDFoIWVjdfBrTmPXfT4dph9YTYd/zkP0wyDgzPc98KKdw5f9LbLj7n1IAwEhgpQgrplh&#10;sLxRJe7waXKl93y9cHF1rBe7xPVnXE1TSgyOAfIKR2Y+Ongpsxyq9v7lnCSPSDvVMKkCkJI+CWdq&#10;ZfmRDCAhUDklVMA4h9HQGfdZuQ/lAZH1GdxTo74JDUnQJ7GuwVbMrBvJrSHhNgTtzLhnakMPyUNh&#10;g0CuQI7AnkOGrEAPsVN0ZOfMfXrnHdBX/vJem7xmuqyEqlYCFuffySp1K6Ba70gLqsrKtKK+VqBR&#10;hCgnfdYDDI2Cqn3ZmOto6JcdMCJajdqyRCAmgBmznTXc8NAhvuvkvJu4ZcmlbtI5rrtCLHET3sXY&#10;S+DYa7OWONUUAb7IyJsgMbaEoRmBM4VlrDEhZxlBm0TpDIEbRFRXpRpUU8AyY8sMVldIE84a5Khu&#10;QApQZrBMGVmkmIDUM1nCYG+srFyNJZXNYhCVoiBWjVCBK6IYVf1mUhiNeMLl+SkZuVzOB6Eaz6ku&#10;o3M9a61Yx0Rl87ucnLWyJg0glsQ18lDikt/FUsqQGoO0pPoQjaQyyg0FVS/SqBxvlQKJGROqCoCo&#10;lcQsKx2ySh1NDaYSFVYY8dAJ9b34Lit3vLm2gtaEsegNy6R+xalbligrMUqbovYpcX0i7VviByiG&#10;g043HR46dCjufuWlOt1qlH1mU4gKIhzUHIgyZC6D8w5ZmuHgy6iSNcY/Luz+xG5o+R7EYG6AY7cd&#10;4Sv+aH5Wc9quxFclKd2kWX59TIrdmsoc15WcFyQEc2bkYFAbbbCVWA1k5UhcOX5PAJfsD+VSTAjm&#10;URSJhTW/TB13F4b+/zr88Gf/rnnZFdq75KKvqgK35R07cPqjR2n+49+0NyD/yTgxfFsxHRoJe3iC&#10;9XNHWMoeoj5/oNPvfiwT7aWd4YumCf+yB/TzseuTbwLCAKYBw/YSTjzxMO+68U3JVH0w0W2HHank&#10;N2li+6QmVw/8cJv5UPcZE2cE8cHUBWSmSA1wkciJB2kKIIEbqQuxwBkhAZtXN9IUBqBQi6M8xwwO&#10;ThksVBkFW1miNDVVq3wauXR8IDK18mtniSFaQdAhmeWmrkeGPhRDgvWQcJ8IXSI/IE1yBQ2hHJQ4&#10;AogWJTeVHA4FBJEZUQ3BYFFJAykpmSqZmDkWVVXEc7LSxGQYOS6OdgG+qq46wKnRaJQAAAjsTJUJ&#10;7DT1jkCOTB0MCYxqBMsscRkb142tBtKamjaUrUGQCURkpJTBkLCLdbClzL4OUKbsEnPqBEiI4NW0&#10;9G8mJZDAOBKREJMr42jpcFUum4hArhxZIa1sKMugWg64oDK0Mqxv29Y3QVSmrFpKTdq6ddRITAMY&#10;tYrL+K6VukW5excSoFLRIh3JXaJkZq4HdKx/NKs2QlQ2us3KuV0HreQyGUIEYYEgGpuCtVoPEwIM&#10;kQwugjwYlcgpTBlRFF4YThKw+sKBBp7Qjmar3lyb1a1B3SICFjTgjCM9Ey0uBG/LGIY1ymIvheRr&#10;2WRRbCvC1NqUTnTus4OLMByCYT/sqg9cahNX18ubgS/pRiECy2fb6PXCuJU0xssPA+Ye3YpkrQ73&#10;SIITRx7hPXv2eM4mZuLQrhPQG9CwN2ozfwWanRom+sg0NVda3sOBIfAQeDIUZQOKCVa20dZnNOpC&#10;cBDkDhZWWzo8m/4d9/TfP7F18o+nj5+KtryKtZUzX/H9MHPrBqx8+ixdc+Cbdjifv7+Yy9+RTw6Q&#10;OIN5wnBYh53OnqJO/N/8mbUPxy2TOTZO4uiLsBl+0QL6/AfnIX4jVvunMVDFmZUHXthNYD8we/Eu&#10;NFt1TExvgJMcuQR0WRutHJeEwl7hnNvLDXpVTONlmhQXW1bUJdVawpqkXshRMIYSMYGlJE0oORCx&#10;OSixKqzqsRBKYs3IxECo9PrlquNoDLCZOa2+JoVCSplL2EiHGjYqsJqWkhmawpmrsuKSrAEAZh6A&#10;BykD5lAZE1bZeZVel45JRiAzUlVUPCeuEnZjmJmMHliGiHMfzMjOD3LVxFM5F0gVS1qpDLBwxOa8&#10;mdJ60xaVMBaPwmUZVMHlPLAQwakDG0NJIUkASJEGAzNX9RABPECkcCoAGCC33j0lQpmtAlUGjZFf&#10;A0YSJOdiaFVt5lEARhVpq4S4Uik7nwpeflvWLys9xyGDUcnCdtX5EzpPjbvy0ipf57Kf7cyjzJTL&#10;CoCUw1bwFsEGMjiAnGklcBK5VBfzJnA6cgolizAFIE5IvXpxxtHAMSoKsrTr1XedJmsQf9aUzoBl&#10;idWWVbBgQZYp8pJLkrP1Idb+fONE75XWjpNRgIq9raSQalPBFqEJI7QYmtaQoY3uahcrp1aweBDA&#10;EQAHX8D7dIwx/qGxvyThZfUmJidn0d0wwFOve4j3fvTm3QWGr/EN+nZtxFdzM2xySXDsAFBGSgSj&#10;gMRKkZySrloWbMubYqVqzwCpQc1hMPCIK9kid/Cb2tf//OTjDzzZunFau29a/YrRc/Ptl6J59QRq&#10;18zsqfn4K/3Z7uulVviaMxL2iP0ExZo7pT3+OZ5u/dewOhjGzuAFl99ftIB+44e+GRLWklDfkz7w&#10;+G8PLrvsJs1ac4h1w+E3P09bu2fBRXfNI40AxNBgj00zDX98cW0mTVsbow0uFQnbKXVXwekO1HCR&#10;1HWjunyCKDY9LHUOjDSasaxPlSbK68ScMpUb9UMVrCWz2Kz8njMgkpYVaqBkHVs5XmSVshaq0i6h&#10;6skamQNXJgcMrWhTo8DOVT3c7NxGgVhHMtelExSVJColGbWiy6A1it7nvYrlTPF6RHx6af3cgyq5&#10;S1o3nCjLwG49DFZzxGYApJqlovUQW41BGcBwVRZaekkrG0yJqNLSPtftGFkwnsulR1+es4E876ms&#10;70xGetOoPCgIgKuUzCrvjtE/rPS5DeXGydhgbFa9a3HeYcqNW7UFA+lIBcuEyumHUVm9lM/Ucr9g&#10;pbSnlsV5My2tQV15ZzAoRTIqCMhBFCIwhPo+CfVdpJ5T6jvCIJhvm6ENk7YPtMZsS+RozdR3EmRt&#10;Et8hp53EUb/fcP1txz9TLDQvlxxNWCwNMxJhLKUphsR4vJm9rIYQY4zxssKATV/aBl1UnD170l2L&#10;W7YEF+ZdA++UlG7Mm8Pt2ur6DIK6OBgcnZO/JTonSFxV59jMWTkBpV6sL57CmazHq+4P/dD/6uF3&#10;/e09zT+Ztd49X7mvvufjt2G4YQXNxel5SvNfKibttdYaes+lFl4/mvWXm6dtLfkZ6Q8+mrak52Z6&#10;OPr6o3/vU/HiBfTf+lY43/j2iGKfZrinKHDfYEZP1HLJURiGwePw97w4gR0A9t29D+3eEGKMQRHR&#10;T9o4PvGw37F6Xcv3tIVWfZISuVgQtrlgl7sEV1GGS9XLhpAUU95zC6QOPi9VqZxWERQgdjYK5mVs&#10;LGUlnD5zHVSZDugomzQCKdFIYXpU8aWKdmxUZoJAlVkC50Q5qho5rzs/ld/mqhRcdoXP9c+xvhc4&#10;L1qPAv7zeGVHxg90vhQ0RjH1PNtFO/+nowz6/N+13oMuzR4MTwuMUomdjHrZo+fA6yYST7egUBrR&#10;w6r1VILeZIx14Wha335AWaoWOVcs8XUuwoiAUAVoVPuK8hVSAlSrDY0AxmVGz0pw4sDmDUKikMIT&#10;F7AkJ6WOCXWhaEfDGoTXKMiSRltwDovsqO3YdSjyWgC3TXSAqKFmEjlpBJdbQChivVWEP+4ejlc1&#10;L5FpPwWyBA6uvAYSIAsrYBtgsn0cd74EYy5jjPGPBgeAzdgG22RYeN0J2v2Hr9makF4vXLydGvk3&#10;x5pcTHWQcxFlJ11BVhrzCJhGmvplVVLMQeDNgUDILUVYc0NesHt0WP/5I49+7mD94kt0MNUCvsJo&#10;26aHLsHClU/xno/e/K2Y5P8QNrZ3e1+QZw9H0doxweBM9ljW5p/DprMf60/G4cL1f3/vkhcxoL8T&#10;7PPvL2LnfbFezFAdj9dceo8U+kervexvpqf77dQrNArABFJF1nwRSTR3A9PDLUjzDK0wi/yhHk68&#10;79FSAnHrvNu13dfTxE/7EC+CwzaxsE0Qt8HzblbeZQhz8LGpSaxxAiobLwIlQfQF1AlAYokkcOoA&#10;KgUpWBVkser1Vv1PGyl68XqAJVVUnZrqnDuc2xmOgr2CmKzcDpSbADrvv/KCKx99rig9yvJRBclR&#10;Jl1l6+dn5hXWA3CV1Z7/b8/tWaj6SOCKHqpPs2A8V1EYeWSVlXqsb4xGpWpUK3cmMKsKISPFZzKY&#10;M4MSPKpBRB1VEEZCJQaphq5GrLT1TUjV7jCglD0loHK0Ko9gAKlUut3l7KpTDzauNmwMVY4cOWfx&#10;A4j2HGPRe15UlUUTOwumFTLXNnGrzrkuq2sPRRfUh5XEW2+wmuZrbk3SbmqHNh5SjPrTPwu76vOX&#10;WWupWSp1q8CD4Y3BQvCIWLBVDHiIw8XySzKXOsYY33AwYO6R7SAAZ3cfoz137ms6n8+Txw9KLf/2&#10;4Vx3mtNoNRAllXtPZKFBAphkIBMYBxh5I/LIFAgJoCYWOmzhdO049fmnTtDw49PqioQFi88W1A3Y&#10;fu9OzKy0mjSY+HFrtn8qnxo24FP4NCBVh/bAIz9LX0y76Y8/fsfn/2L24e22fNVXV6y7EF60gH7D&#10;h94FDc0kmTt+fcHFO+DtzaCwmbIgzHx/GvFpT/6zA9jDstZbntg40cv7Ei23spSq8uKrt+0DsH0G&#10;rdtmMblhA6bqBEeoRDcETiJme7HVDY1NfWCDy7ABKW8nj+3EYasizBrilHiZ0dQmKOWmcZ4aLFES&#10;R84cO3VlgdnWvQHL1mnFdK60r8uUsNLGVoYDytG2KgPmKgkXKoNXOTNplaczKgMjjCSzcU4pkaDn&#10;xdnK4bHsTdMooJ8jca2z1yuM5EOtWst6Mr6uw1222c95Q5wzqrRR0K3EpInWrRPWrSbJRjl0KWIC&#10;UMUQKIlko9ZHZWRZUuKszJCpKo6bMY0MNoy5lHg2MqeuqvKzKpkaSSSQsGXiow8UMYBhoBErKjZk&#10;dgNnrs/gPoPaZDiJiEWitG0xrsWonSy1PgWs9lytc8/n7ulefd0lOjXdBCrTTzIHs5IkqSxQAQoR&#10;FEPDil9BN3ZLic+NKOU39+FFfJeNMcYYzxkGbHxwB2qdGqZPbYAjP60xvF2bw3djIlxfTLazhIhq&#10;6gEyDNkB0UNdoOgMoimMDVyNq2ZQFA7W79SIjyePSZ9+Pve9j6e1ZjeZaD4rqe2aP70G3YUcTZ7Y&#10;mTT5P4SZwXcUzUDMRIkDhBwGq2xY8P8fu9qPDOfWjkwszuKhf/qp5/2UX0RS3D8H19tw9YjJyXqz&#10;E9s787z3as3CGyjVm6CDzTUvPWL3VMzxRVjyORf8wybuSQr5GeV0ECYb0LpHMVPDob0v/XD2vgN7&#10;UEiCwggFeagvg1WybEl3S7fWyBs1n/qad76pqTajYVI4bmC2mSg6xYQZS2QWpFMJxSmGtowpE7PM&#10;YGk5qoXUmBM4JCBLFZIaqVNSFh7lsmXDXEngDfDmKgMLKfvp6wG5jOhAVcquesYVowNYd5ai9Q3A&#10;OaLcqFc+mhK2EWOs5N+hJHqNNgulWthoA2CVIQLWD0qVlnLVBAe05AmUDwlANZpVjmeVl1mkMvpX&#10;bs4KYmUj9cYRhghQboYcbAXMAswERsGMAoMKlA5XA4jvOOI+gbqs3GHmIRN6YF0RpS5r0ksVfUTu&#10;ATb0EYMiUghuWLjcQuCBaD4bP3PoM/k1e1+h062JciNUWWYaMRaW19AZ5jhx4sSY4T3GGF/nuO5j&#10;+yAygGgnrfPUTknle0Oz93ZphsusHpx3TF4ZaUiQO6DvypuocoAxkKkzD4I6QYSzopdZWPJHucu/&#10;4mbrH0pDfzgxK7jv1RcWitn0Hy/CwvJJvua617wmSQe/FiaGezX1kDQHEgNiYsWyi7ya3emt9pN5&#10;MTjVC8XzJsm96LnDG//0e5FrjrXJk5guvO/1GxsY8WqV/jeLFK/lmlwn9SJVL93msHmWuunDFvhL&#10;Ud29qKdf6O6cOlE7sVpkg4iVi85iONHB0SuPnheZXsrVl2z9olWUAatGSCkFJ6VC2OqGNTx6w8O0&#10;7+A+d/ToUd9oNrxruIQSSuqC1EEzhyQTb6lErXF0WXRSN3ItyqiVkE2CZIagrcBaC8qJGlIhTZU4&#10;UUjiLDY8aQOgzKA1QFOCZSBkxuyN4IjgDeRA5spRZqoI3kxEyqBSBZzPkb1xrtN8XlY+6gKU5Xwz&#10;06qmT6XDJJmSmpGSGkHMJKpZJLLIzALT3MDBjAooBTPKiSiwSQGCuMpIA3ABhMKIO0xUmLocbANm&#10;Ghohp2g5qfUh6Jqhy+T7Iii8twhoDIpAYiE0UaR5kH5shBrnUri6zGmInbWmru1Zk1ceOiR33g69&#10;9gtX2txyKfBDUlYtVBUiAkUBiw4Lq6voDyKOLx4fB+wxxvgGwJ4De+ApgxBjoJhqOXqdZfKv4uTw&#10;NpmWFD5HQximDjk8wYDgQ2khbAnUeXOmqKthyEAx9Gan3XFasZ+d2+1+Z7BM4dAbP3/hX74fmNqy&#10;C2s0ldyw1f+QNvJ/P2zlMyGNBG9w5BHFW1x0ebrkfmG1iP+nXN7tnb318ecV516yYuCOJ3bg6I6j&#10;9Mp7X22NhWk4VTTc9KW9uPYW8cNvG2a9eZfZrOcUNiRxfeo48kck8KeU6N6E6w/XJH/84FsOrl1x&#10;z7U2tTSF3swqDt3yAAHAxl/eaIs/tfhSLf/CMGDjwkYsblp8xnnb/bmdNrdUujIZKq0XLbNq9QA7&#10;ArvSJ9io9DRame7hseuO8u13gu5v7fIbu0NuzmxOc+k3Em00AjTznCSmsW4p1dUsNUUS1aUg8UKa&#10;GBFDQcTEZOyYjBTqYUgYTKVHclUcVxARKXGVKYuaGkyZDLCISIG8qkUqCd8mAeWYpgAclaTw6oPz&#10;lHuzKA5BQ8yRuGEhw5AQ5bFNOWczoVPraFIktubWZGrTlN73+H26Z+pSmUpbGPUE1q2sFZWkXNmH&#10;t4rZP6pcmBqEyweuzgzw8PwTz3rdbjsGO74d4zL3GGOMcUHsPDCPlAD2BM/ZbtLiPdaw7x5u7Kao&#10;9eGN4IOHEaHPRjkDHilADpkwmtEsTxTRCawDhCf9IknjB0Oj90fdfA0r9iw67R+cx5apPjalM5uy&#10;WviN0Op8Z7+hzAzAebA5xKIAzmRPITb+xaNv+eyfzD2yxZauPP2cn9tLd9v7sjGpb/7vb8PJpSfw&#10;8OP387fe/K3TqzmuDeh817Blt8WUL8rYZkAhNYj54HMMk2XS5DFE+1tO7D6v/LhFPZOyrvpFPzj4&#10;AwfzPe+/2jZetwFLsYaBeRzJa89PVvKFPq8vx/M9mwbseRDQfgtzx+sokhnUieF8BlGA4cuqOFc6&#10;NjSSry0JZyP1svOpc+cNhK1//xlLrEbKoOcR4ezcmioGXElug56z6UQZaD2qmXbTUhbVpGSPBwVp&#10;igCGOochD8EpY0VWEDni1MqpF078+krn/2lPcowxxhjj2XHNJ14DE4FEmk3Y3q1Z/s/yTfkVaOS+&#10;JgRhRQGPIXswyjzIm4M3RvRqxAofxfq9lOJC856s4J84Ip/97IRuk847j1/wd27+/e04o8fcfHLj&#10;d6ARf6k33b8cXkk5QWYKQmEreTP6pcbHU8n/TXvLyslTNx19zs/pH/bWtx+4fNvlyLIW5mY2oJ64&#10;5tmhXK5Me13KrxUMrw1ZvtNS3aBEnpSNFOKN2lyERQp0wnP9YY10xELxYJYkJzPwYurTzv9YmxrO&#10;19ZkBoIiCxAvGE4Nn7WnMcYYY4wxxjc29hy4Bd4JklQaw9y/SSbkx2Qi3OKaA8+Ug82jQIbCGY20&#10;QxIlELMRAakBMG+DlbQIS3xX7Lv3xaz/8GT9ogvrrxwAtgy2YtPExk2cNd8Xptr/c6gPUnUJGlIO&#10;Jy8l3tLTfsm1+SeF+b/kMcPx50gYf9lymTf+6RvRjyURK62Jj73mxFD6m4qEr2aSfcH6tyKxyyST&#10;KaQgc07TCGMLUaIOOaZrDeOVLOIYKz/uNT0Ecg9D/EkNurx6yWp7ajkJWZGUNsdQGPeBlHFqyzJO&#10;b+licdPiy3wWxhhjjDHGeDkxf9c8ikIhkqeg1k0xxS9gw/C11FxDSoBaDQU7ilyOxqbRQOzMKkGx&#10;mhH8EFhq1/u6lvynejr50+2Fo/nC0YcuyM/Z/H9vxpkzZ/jaV9/yLZQNfn043bmsSM2ymFAKjzwr&#10;TDswLLTu7ue1d9dDPDHZVdz3w189OX3ZQ9m+u/dBiwRRDIUQVrstHH7kWr71ts9t73Y6NxDLtymH&#10;W4vELrGmep8VnFGiEEdkkZ3EcrxLGF6Tru/xSVI+7YmOOeeOOHYPW+6fGEp+OqvLCrCUD+rb5OC+&#10;gwrArv3UFWYHgQfe9+j6udj7nr022DeAZIKj+45+DZylMcYYY4wxXirsObAHQAp1DnDp1bD4qzaX&#10;v0anes6RRxYJfU+IJf8YSgavDA9neSKoacRQ6xZOcp/b+ImnHvzb32xsm9b+5Ooz24z7gYsvfyXq&#10;c5dMTuULH8g3DH9k2BqQmUdKKVIaYMiK4dnJ6FaS98+ctV9Y+NJqOParR77q8/jaC1X792P7JScg&#10;2w/j5Bvupn0Hb2921lYugxbXFy6/QTPcIEm+g9IwzY48O8C50oIDZuRKPRgkEfACgXFXhTpe+DSB&#10;F4hwhsQdRaRTGnE6AkuCfInMdyyrDxtJozi+djxsOrRJD/7sQXnV566x2eVZIBIkBuhA0R/0sbh9&#10;BZ3JDpZvWv5aPItjjDHGGGM8T1z58VvQl1W0bPpVIY0/FzYOvpUavWRCgEHCUEoAdSRUcosqHwoz&#10;lyNTtv6AKZ5xh3mQ/Iun7P6D07pNVi/QT9/1yTfBD9uoid6qc/2PDlv9i6MjONThuUBMo8mAyJan&#10;Trmee9fht372Lydv32btOy/cmx/hazcUGbDj6B6kq3XMnNiAQofgejLFXbqsSHtXGw2vB3AVvO00&#10;H7aY11bMyNgTPClS09JFCw5qDCcEEiGCmgsULHDPhDoM12XjVTN3yhSLSlgCdIWQtB2Stk/cKkdu&#10;G1zbBtYLstLXTmN4pnemOPyvDhfXfvpKmzrbKgXMrHRoc1qqkLkA2CCBRw0nP38W/bN9HLrz2WUC&#10;xxhjjDHGeHmx8c5tWLTj7or0xlu1pr/IU52bXK1ASJRYUyilMAMJl3aYrYLArOYBBMD6PTNZbH3c&#10;9/xP9JO1oz5r4OR3PLNcfsWBW9AH6hsmit+MzfwdeaNwxhnEERKKSDW3tUGd3XLjN2LPvbe98ORy&#10;+0dPfsWo/bUb0L8M83/2BlABrM0yHrt5yu3+w5ONGutk3dV2qAyuLlSuz10yby5eZj5MWlaw1SOY&#10;zRJy8HCVGIsAiOAq4HMkkHkyc6pworBoFoUsjV69OKXASn0L2oZijaJfZnarzLQCxYqJLBtj2VS7&#10;CbmBadpLo3UdWdfE9ZOODkNvsmhtacU777hTr3n/HpvaO10JvjEYDGeAUwVZqdim5/v5oRJ6IYaY&#10;IVLlnW0MU4XLCM4rai039qIeY4wxxnihOAC06rvRbW31V7Z73+m9/MdiY7yI0555MBWUQmAkrDAi&#10;ZFI6PbOVVs7RxAaLE8tuLfvFPCl+3Qn1j73lmfPp2w7cgqk0gkH/kzWHv9Kb620idiBySAGkpNbV&#10;yMXpxqO05n/0qTvu/4vph7fY6lXPPsb2dRPQ12G3Y+6RDuqdgLnTORIydNqreOTRB/mbrnvjxSHI&#10;tbkLN4svboyuv1t8PockpjFT1tSzJQxHZt4EqRGxleZ5ZARnBGdWan8zQ2AwA7ERWBkkpQyqgcBC&#10;IGGQAKysUIoqKEyozXAdJrSNtG1mKyDXZ6IBkRtCeEiGQTDXM+ahBxVOqWC1ghEKM+6JYGhwYjBh&#10;EbXECwurwWTAogovrNGGmka2YXdqS7Jw7KjEI086YP/Bl/sVGmOMMcb4+sbd+3Bxt4epQS+1bPpf&#10;oyk/g5nVpiOFkEPk0rQrMuCMAFYwFJ7MnDHyXmL9xcYX0wLfTypfaPUDHriA6tuVH381mmaXD2r6&#10;wf7G7ustjVSTFEyAZ4a6IYZLWS4rEx+Ehv29rWurizc/8azL9i/lOXlJQHdiqfp0vZumcVU+AAAg&#10;AElEQVSwH7h0y+V6ZvnUsbkNG45NTvCf9Fd0qh6mLhWvVxWD4oqEwpXR6aV5GueQ6EzhtF4wMkoc&#10;kQOIFd4JvBolrjQ9JWKQmakJ1IEshQEBBIUqKjFzAoyYFSmMUlO0Ku+vUsFcPHjdhKU0bpHKMI1B&#10;KmbGpkIGYVNVoyLCBQUZE5QUINZSPJW85I40kpmamooqd7NTZ47GXzryZP1/NG8+GXuVk9gYY4wx&#10;xhh/T7z+IKYO7IFxq6A8/XVwf4Om/kekUTTJOSqVqslgRIEBZ2UwJQDGCm4MKJnElbTU/IFWP7x3&#10;6W+7vQv9mrXVZbTnZk7NSfpX9Ty7cZDGplhCBIVZUfp1tGKmudxGa/6yxonp+7/Ssv/R3fr33b0P&#10;YRBgAsRgCEiRx41phtNTFoppqrsNPtGdweKO6OQyc7rNCJvFsAFOpymzhkuEyAUQaWmqR6WWORyZ&#10;MwKZjZzFiI2wbnG27qCCdWtUQCu7zkoD3ah0LRtZe9rTXwSCGVVVACIuNdFROqxHOCgxIpcmJkEN&#10;WEmiP9v4jaGL73v89vvaGEm+jzHGGGOM8YKw58A+9IcLmGg0dlJNfjHO5N8ZmuQZkZQNkZiECU4N&#10;3gzMZkyAt4CYZ2ifbZ2t95IfPfy2z/z+3O3bbOnLSG0TH9yKzqlTfO3117/ZWuFXuzPdSxg1cgYk&#10;PERCDn0266+kfV7MPgDi93vUcORtn77gev/R3/r3HLgdDl2QFmAaoOcSPKab3K5W16f1QeJ6MfG5&#10;TsL7SwHd5bxe4ly41KX5pgjZlKttLBzNmqMmoGRJBHkBOcBIAEhZagGMtSrJE5uxqxTYtLQiAcBa&#10;Sr+yESIzhLk0SrHK3YwBr0xOCQoFk6LyLqVoHlFTqHmQeZgSYkTgjjvll5JfXuoVHy52r/TPvu75&#10;af+OMcYYY4zx7Nj06xdhYeEkv/pVN/2TfKL49Xyqv7MOo9wrgneIICIxOAAgwBFbXXNEZ7bab1Fy&#10;uvVn6QD/bHHxqRMr//LE0+/P+4Gdl+/ExNTEK5HgN/qb+reGhMirQ0IBNUlQpNG6QWAnGp9Nism3&#10;IsaFI3d87oJr/ca79R+4HbNpgVoSMOUG8BLAAWADyAG9jZN45OYbef7PH5zAYGXKxeGMkl3ECS4S&#10;1YspsVeI2OZIOq0OE+a1QY4ySiSFDw5QBkcChBWRInlY5U2G0lMNqBzPCDAWqwrxgAMMzswcWyJO&#10;E8vUiYsq6EF4LUS/FsktsvOnOOpx6cvxGPCw9lqHcun1OsUQJ5+D+MAYY4wxxhjPEfuB7Tt3Idsw&#10;N9nU+L8OZ4b/2jXzBAAFx4hEBKlKrcwggtVU4F1ErgkGTzU73HM/fPTtn//o9IMX2erek087/JUf&#10;vRJMvCVt1P/3Yq54Z7/VJ9aEHAipEDiNyDWgv1hfzRZqP2iZfoxrXRx+8+FnLPXrr4f+QnHHnViu&#10;Pj15oZ/bfmx9fEFX5mprsyfcmhI/RSRfWPvCKh5574M0f9d31FPtTzQ9ppS5EVHUUVhdLU64UJ9g&#10;WFMsNBxTzcyyYJRCiVXJW9mUZxUiRxpJVIhNEiIFmTpCYE9Dl3KfjXog7jJ8G9H1zLl2StnaJKdr&#10;jy4k/VprqSBSQB0oKZChiUd++G/+AU/kGGOMMcY3APYD2SfnIPlKm0Pzv6Zp+s0xLV5N3sBm1fwU&#10;wWBQKEBKkb3VxEAuWD4lTRm679xx5w0H11onT2M/nqYgJ0EwDMNVn9YOcWExNUrFygwz+AHVFJaR&#10;Q7cRJ2NKb05q3U8iJPmFlvqNF9C/Gmg/TlWfPv5lP9r63VfY6qeO9TfctqkvkDMwASlBWUFKaHdW&#10;8dAXHuR9r9vHCwsLPIUph3pBYWWOZmsFAUDIAuEssDJRMz9ctmQmsQBDOkgt2ZjZwsKCHsIhedWG&#10;q2Qmm4apAQ6AEBI2LA8Ncw3BUncOh15qI5oxxhhjjDFw+M33YMuBLXgCjz5yXfe637QkvVKmiqYT&#10;I+PSBKugCAXBw1Aqnnh4iZRMRFAnudkN3DUrnzuxMD21Q1dxdP3YIQQ0G60hCY6kgQuIpUMIjAiB&#10;FYk6eKhlTeKQyjcl/eYuc/Lghdb5jVdyfymxH9hx6Q447zA3OYcYI0jqYDASSeCTCI2KHEAMEZIJ&#10;nIvwzsN7DxHBEpbQzttYxOILdyYbY4wxxhjjxcEBYEu4DNydbcxeah/VqcG3+SxYwQkRiHKXQ+DL&#10;gO48GgJr6hADl1h/pVbQcvrLstx8/yCeGp75oUeedujr/uBasNhtboLuzDd0NvUTMiOiSEw1OEsx&#10;gJFD98SkURfvhrPfzp17hmDNOEN/MbEfOFrtvI7gq+vujjHGGGOM8XWCOwD+4CwmN2ifA+5E7m6S&#10;WpxLLCCCLNFylEm5kigDKLCZh1FSRxod9mVz/Q+7wewTZ77s0OYN4mkZkRYjaBNBIaghEQEjQplB&#10;MMuawhpwfc+S/5YJ9b98ifwPdCrGGGOMMcYY4+saJ3/4PjgfAJV7EPyDGpwZRSsFQ8hG8p7ODApD&#10;IBCbgNMIScJeye1W9nllBnMOSZrCMls0wRFSX3XkAS8GNiWAwWbg5hCcYttkcHV3gQL7OEN/CbD1&#10;u7ci29LE1I0bgeBgkbF26SL6EwMs3nD0793o2PfhdyOXVYgLCNyFGLDaXcCgP8Bi/+gFrfrGeA7Y&#10;vx9b8QiS5gBTjVOITYL0CBoYcTXB0W9E9b391d9rAA4BOFb9PcbLgwPA1sFWpLGOmbgBQQhriyvo&#10;t3tYfuoE8DVIp7nlV25Br8ZQD/S9AtFDAiGRJg7/2AW8wr9OYFDkCCezYfMgZcm8ZsMmACgRStGR&#10;UpYEAIwYUAO5AGq4ydjFNzVkeCcl9eL8YzrvMOtm20u9zhEuElBSELEigUFQTWGxAU5hCdUTR17j&#10;M9c2DugvBvYD2zdvR1pLwccTPPYzD9P8XfP1sEItgJtJYsPmw5s7T/7Lg73tf/kKa360DlIDOcGh&#10;O77CXXI/sHXTVmRZDZPTM1iNj2O6v7PWKY620HJNx3lo9Ta3n+of7G+/eJemH25BBCjEPWN8bf7A&#10;PMhQ1mS8wbxVrEyGgBEDQ3NC+2+WkR8bInOGrW+/COYFSBTmtNqIENgILIyVuAJShiowRTMQr0Ci&#10;YGflZrXU0qm06KtdDBHMCGpc6tmblfK5kcFCcOpKhT2vsEQBLwApCIqRvL0RQYmh1fy+qkGjQoIB&#10;A0LH2oiWY6l+6ll5CDs+vAPeNeEcIy8+jaNP3srzvbtq/S2NKReG3lrUL57Ien5Hf7jrt69Dx5YR&#10;kGO5duZpx5z/4Dx8BiABuA5YAqgrhYgUhM7fdfHYex6hXT9+uW28aQ6feZb50eeL0etJXI5bUmLl&#10;G56o0jfidZ0jJYOYISgQIqA5YENFb20VeT7E6trpp20Gb/rITVjpLuHR04cZU2BMwnAIuveXrrCJ&#10;a1uVQCLBrLx/GarXAeX0DiKDAkARYCjuu+O5j1K++qM3Y/WeJRz+lccqGUbYK395t01eO1Eev/qj&#10;ZohWqkBEBZAruBvQ+5tlFE/1sfjJxXPn6oPzcJkDJQbfILQfXsMXf/qR0baaANgVP3+Vta6aAAnh&#10;vnfc89UXasC2B7eh3qlh9tQMzEeYUxhV1ykBSlyuFQRVQIShBYMKBodSavrQ93/mWY8/d/8c6mtN&#10;TB6bxkAGeKL+mJtfmW/l0SbTWiK1mZnu8S892tv6ussl+64G+tvXUEwWWL3u9LMmDTd95CaYl/L9&#10;lWkpcUa2fiqMGGalz3f7i10c+cnyPF3683utuXsKEMKh7/7rCx/87n2Y6RZIRTERBWtFxNRpX1+c&#10;9q0sYb8W+qEhmzo0185f8bs3oNteQj7oY/nLrr+vdQgENa11vMhf6MDeVUzxLm+EXAFvgFqZXY8k&#10;wxUKZwpfV7aav9HZ7DYJ+dM413VXR7s9GKKwRzl3QnV2DrHSK2OQaSkvZh4Q5m6ulCbPXNuYFPcC&#10;ccuBW7DQXsCR40f8rdfcOjugwXyAv03E9hSOLkLKU6Tos9pphh7SED/lcrqfkvyUalJQ8Hjoe595&#10;w9tzYA/aax0cP3GM56+e31yoXmfe3SSCawtHFxthkuAKjlggjQ+5IPdKET/XLdKnEJb7oehisb24&#10;/ka54f+9Aco65RTfp3XaYU4MUKgxRUooGoK2qauFu+uxH/j0F3a+d5fNXLXxak2Kt6AWN8Ex1FQJ&#10;cEzOXKAcge+6F/f+9c1y8/ah6LukIRPkzTkWGjVzePSRQETEAKAAVJNKK0+N1Pqc85qX5BPD2c4j&#10;jbOT10YX34KGNsBKRKJA9T/B4DiIkRiRqqiZmqhZV4bxbMz5RNJNDz06c9/KFlwlrdYOHH7zedmA&#10;AVse2o70VAJ+Smv1dPN2X8tvUPAtgd1V6mgziDwJ2g50WkS+oP380zTElw5PPXBqa36xTBYtPPKD&#10;Jall/nfngQ6S2hS9QTO80bypJeYiAAN7AzEPLaYF320sH/vs218EnQADdn7qUsyc3jDllN5JNVwN&#10;p2APmJkZMZMjFiMzMjU2EbMiqK0NxS1goIs81CdCgaNHn/y7dnPzhPbmOusbldf+3s0IYpMJ6w9Z&#10;012N1IxYg5mKkanyuduGankPMcDEzIRYTSjnHp9xFg8Y8VN/e/u9z/mpzR+4CWT0Bp/irZSIR0JG&#10;MCE2jUYi5FRhImYiihjB/Ui8onk8lqzpY67dP3HoRw/1Jn/iFdb+touB1x/EDb93A7StSTqVvoWz&#10;cKurUSqmHJ2RKHvAiQ6toIL+gDzu/vw//eoBfevnt+LU/Cm65c5b9gqH70TNJuACq5W2SuWiSZU9&#10;oqqRkkZlBGHPHaZU+IBC73/4+y/wu/YDkzfOoP2mFdr9od2tLJm4VNJ4MzncFskuF0ezcFCYXxLl&#10;w5oP/prNvqhDf/jou/9ubfb+TbZ8/cIF133j774apG6b1Yu3SqbTnFDd1DKgLOuCHczIVNU0SViI&#10;MxMP69oaCvoEkd3z4DufOR6758A+tNOA41OJv/x0bysSnXeJfy0k7ma2LSDOVGkA8BMa6X5neq90&#10;wxcPP3X/ytaLdsaZ6c04dMezbG6+BrHzzsswZxu2yGT+a8MN/bd5D82JiRQkXCY/DColYQkGByti&#10;QsVicy3rJd/T76799ycfe/BpG5ndv78XWdq8GbXhnfnM4GJJBA0VGDkwFPDRYjHNxdn6x6iQf144&#10;Pnv0zU9/b40z9BcIZcWmyU31qb1Tb1i13rtiXV5LjbDRiBJKDOoMpg4Bdq1Y+BY34O/njvtSEmp3&#10;upz+wFhOverAq3D/HedJ9H5wHp0omJyaSPdOXLuvJ8MfQt3firptjIl4ywzqSm14UcBEXs9D7uqS&#10;Hm2sDj6W1uofOXT2icdnpjboCs4CKLPkRJIZaRQ/EFr5tZQYyBEEEQEB0aBQP8z6abHjwzseTheT&#10;oU/1utCI/0YbxZTUCIl6AhRiasgDp4Oa7Du7455hA7sK7v2YTcYNPmFTp0RMABRxZBlngJFDGc4d&#10;BBERBqUILkRrvtZOCzry+X/ywKOv/W+3zOf1wb8NE0XmHYwJVLanSn18daVgLhnDlZI8JlAtRPPY&#10;wZoh/8yu/vz/g02b/rLzZ0efNq+59cHtOPXKY/Sqh269JG/0bw9p8c7YlMspzVsxI06JyVwsqwji&#10;YJHebG1dpD6++IrBnv/CQe6KJJ1dH9mFw99zGEwMvUgTi3SrNIof1ZqxJJFKxUCjoIBjK7xlXSb6&#10;2It13T1+25N0w28169L0b4jN4q2cMTtWgMxKAyEmgYGYjAAIGcRUzShqIxnETjxNq7j3sm1X/ecn&#10;Jh/6m9mwQZara4UJaKY80UP+llgfvgZ1ATkpU1kDzJlZVXsxBRkISjCDooBBA1tNk0c4b/w1kzz1&#10;fJ6XMQCzG4p6+EE0hwl5Kms7JGZgCASCciFkBqJUFV7ynDq54lhN8Rd7Pnzd7xzaMf2luZVhXALA&#10;jsHbue569rbYyN9RNKMBRMYeAQEKMnimer/1hJnd/VzWObE2gYv+00Uec3pDrMn/EieKGfaByxxJ&#10;AQDCbAEBMIICCABiSEC5EQ+yY8y4oC73xtltWPzccb9n5Ya92tTvzZ18C0/IpdrMW3BG8A4EgmkB&#10;E74tRrlDunaSivBXuz509YeGF7U/s/W3XokH332BySYHmAuvjGl8j07oJnWRjI2o0q8GOWjpT4HC&#10;FQjEQPAw9UU9Jnl3U3oP7HaAztX4d3/iNbAiYLJIWnvOtL8r1ML3oU7XUS3OkRcmB5irlLHVv5oH&#10;yXdJnxaj8Rd3XnHNR2q++aeFxOVdH7kJh7/nOVRHvgYwtBz34t7FG/RVn3Z9eqtO5GByEPZmRESm&#10;ZZWGCUIENiL2CqmFSen7q5987ME/ntuyXZdwbP2YyoLl4YkvTPPmP5U8+56Y9RLlQLXoENgjODPL&#10;CVrQsXwu7RWtxWesaxzQXwDe8Mk3oFd0ES1+R5HIv+tNFFeEiTyZVEYCD0nUSrc2NSZF4JxjS2as&#10;kbx2uJztpWFy7Wzi3usoW3zTJ9+EP64yyc0txbGOS67eXH/7wIr3xkm53DWQ+ASUsBixkRGZGig6&#10;WHRE0dCKM3GvnAk79LTfvfPSq97XG3QfG63VM0EFsEydNQ3iAMcgkMFxgJFSjJRIiBdND6drtg1D&#10;n5HGhoIaAGVGThVECgc25w0OTMc3e9scHBmHxCaG5FwGYiMqA1ppV0tlKRhmlYVtWTwvHxPhU6U6&#10;C7KUDASkd5HjZt9xIwLOEQHE1QbBACRQGundm5U3IYOy0tDHaWnmrcZ3xdPJxcmZM+8583889Nez&#10;b5q15T9eBvbvB578c8wfumT70IV/N5jCW2MzziRZQJ2BBjGIFOK0PMFElrM6maDNRd822bF4jRvq&#10;pb7Bv2bCbQDIGhlkIMZTilgzaENhzohJQWQgI3NiSNWiqV3gKnoBaAIxEQqZIGnAHAkRldsmoAzM&#10;lSMAIgjEkeEktdYwjZM8VdRwuT2FXa/oX/XTfe7+1VW/cxUeetdDoEQA8dCUXKwFcF0AVngQHAEG&#10;Lbsolc2vEUNBRCRwFKHBIS1YHEIwfZ5FQGdQgloWYI0AdlSpKkYieCSmcDAQylaM4+jgmAPLbJx2&#10;s8VpuiIuxKuueJzeq9O1L9z4yTdhNa6CAxsnQqgpUC83lUwK76KZAlAPDghmz229MydnUE/rLuf+&#10;nNU0s3pkOCH6/9l792DNrqs+8Pdbe59zvtd99VsvS7Ily25btuU2AoGHiDGPBBgmFMgkNaEYHikq&#10;CZWZDFNMkalgO5lJCiZTE5KqIdTU/DHJOAQL8xogkBgsYMa4jGXL6GEkC1nv7pa6+3bfe7/HOXuv&#10;teaPfc7tbls23aIpTJVW1de3u+/3ne+cffZZj9/6rbUYygyIci0EbN+gk4CoOxdk0LD2SkMX7vy1&#10;d2P37DkcPnjPO3Wk/3i51r07TPO4rg2NOAODOwKd7kQm0PlOvZrsHoy3VaPmJnvB375xevYPOs3/&#10;3x3/5x37SNK+RAUo62ys8ZGLRFCoEBJOA9yLkwoihh5CHpl3niNW4ejT9x4Oh1+C7puS+4Dlc2cw&#10;vunQWlysfshm+NFuc3UsjshKIqK4iyspjhzMUyBsTWpJ4QaZ+/V5W96y2F3dHLX+3y3oztVtlr84&#10;eREv4k3xNsWKj0bhjk+wrhS4GDjsIS9pxyFhKKTHAFrWt95x19dNd8+9tHvpMZd5F2POllT7N9iJ&#10;d3kT3rGcVO6oGczcUkXbxnmuFr/z/D0Pr9afu/GLzus1lvurlHt/6V50ucO0nt2lsftHeZbeWk28&#10;mjKyZsUaEZUFRhojMqOj/J80jLNIHMtbq037od2V/4PD063m8wefBhx4x899DSaBePux/G4dzf/Z&#10;8tjyzb4RKjZG1hmVJI6Q0bhKoKJy4yQJpomcVU7eIDM9Un2PxObH6ltrHP3MdSXJGQ311Egx0WDI&#10;AehY+tGLdAjS0seL2MnypqVxQgnoqMnErDSxLS8PBsRMCQoGt3qvdjodFJhUSGxoiHCJIAMoEZAI&#10;J1GMHMDgkKCoJKMWQCRQAr2OUoIvinpwUAKBQENAGU4Y4AgQ1BCvIB5LGwcT0CLXdMRJrCmHPLab&#10;u3czLr/vtn95Wy118Vu3nvttnPzDbxRj9/d1tPperC+3pqOWa9E5prNGJkKHaGCtgpDBygRNBY43&#10;jOEN3dHVWvs/eKq+lRQc/c6j2P7MNjZnm6Y01wAkODMMBoVIBkPHEDNC5SaVXfuNSMDFqVSaaMnh&#10;isJCpkmCMcGRASRUOXDWjjhNNZsAhhtW0W5q72lz+7+sh9nN6o7jHzoOhWI5XkBrR64crRiSGHIw&#10;qGSYJDgTXDpAMsAMsmSLowORGYFmgaZB0tVdjzhEABct1yEOlVxmGlBhlLKvGAFUoFeocs01DZzW&#10;Rr8hj5fH7Fu06f7e7ePN5sJ8FyEXF4fRaJKRmJiL4waEzBCUIRAQpCvViNt/so3dQ7vSMa3lKkUP&#10;GR4cCA4G72cwZBAZwowgiiAJEjPCWCE1Zst25/Lc8fvvxYWXgbWDB7ZY5/+x21h8c9jcHY/Hc4xi&#10;ZhQANEKMHsAcAiA1t1LNgxBWx6xO1+u79rr2nwhwvWxEnPjkiS9aX0qe5ZhrDcZEhYpBxeDi8GCw&#10;sn8gyBgBiEHpoxSMaf34owiThe4fbssP4tnffTysVfzOsKnvWx1cXM91YxOEFRMpC0IyohknyTlN&#10;yrEljsOS0825hOuWN3aT9ke07r6ZDXD8o/de3X75i5L3ApPZBOL5kdpGn0cSKNy1FK7tu2pecuo0&#10;L9O8qsbgnu6gpus2Ng9cdsjn3/s8qMDuue1PyFx+pjq1dirPN2S76rhkJ/KSmOzxg6sbZv/x8Gde&#10;7zs3Pf9Fp/WaQX+VouIQlc093fs7y0l7vJslH1E4sQANBgstIhLEzJ2OLjgSBJKBkRqnUVEdW0DH&#10;7Q+cvPDSN/7x3Z/l9F9v4OQTz2HD61tayI/sTfX6UeiscacworL+hrkCUC+KNEFlDyodGm0w8xF5&#10;JHs3m//1A2c3v/n0207yuqeuA8WQPIch4amOEuOQJInowlCRaMINocGmCuAQzRRLFCSWnsWZPbxK&#10;Rw0P3amOGujmQCbRikFDMSTwzAI4lU+V6XRCulBKWgliDmcuw2ky8M6feouLOaXHc90zHJmOREci&#10;kaiekTwjM0ORYcyF9OUVQjvDrJtgumbik/ye6bHNt0+PrwEA129SvOstv/n1y+nyv0obXT0OgbUQ&#10;gRnOhC62UFnBZIU2LpCqJcCMOivGSVlNkuvNnHW1/uAE9a1p0uHRn3iUz+w94+6u/Vg9wAXiTofR&#10;rAOY6Mxk+HMw6G4sM/oAU2fBj0kn3GhQZiTJUBraqsWiXqKVDHGiMaFfl3xxpPuqZad/M9ZS5xbQ&#10;oMASMDNkBzIFmYFaxgXRACpL1tVo+/cAjhLpUiB0BzqU8PfKpUC/WrapoYwpVvY60qBxAZMlVDpo&#10;VFjvJIZcYboaYeo1cdjDqsnf9txLL/6VJVdIIaFqKyfpDkcW8yzlW6zE0FB37E9EvgJ54v1PcM/2&#10;gkpeU6ZIV8DKZMZyX5xe4IueIQc6BBSCEXD62jNPPymbN9+yf8yjhxXPPhMjFvrD7Zp/i8xarIOc&#10;aMW6n9BokiBceu0LCDooBG4zNGmMjSxSHUqej+rdHeQ7J7eMquWZyx0qp8HgB425MiYYDS5SUjIo&#10;L4P1WBjh5nTLJYcrnI1Xq7j1UpkEesu9t2D7F87yxHd97S2d7nxPt3ZhNqqz1Qh0KSl5F4EJYULP&#10;DOhQI+kIycYwH2GtctYHVterrL6/2ZrN8uoVqNtfoWK1YfeO/JJ3/DiyeHHicJG8O7xKpO4wkHWC&#10;N3a4FhwV+WLErluuUDXjVfTlv5e5/Gg8WX2keWH8OT85edR2658Vxp8ane2WzeLoKzLgXjPor0Y+&#10;BGz7OaTK79QmvwfTxBCJHBwWDJEdLLRYVR1UMjI7JLYwJBgK47hy4VpjhsPpYNvYt9/56+/enP+d&#10;Czz95heCz/Src+N3oxkJw7po7EscEZADsIqKLiYAyxJ9eYC4oJXyexmtwM3lwRWWP3DiIyfW8RHi&#10;3MMXQKObOI3lPLNo/yALiAiRAK3lgDV+pM1LZHcxF3r/sGeivNygIDqpCAAZwErJ1hSKlSekYmSZ&#10;3ZDdYQ4YUOo13UTd2EKxgqGDIrkavFPgUz/2aNF+VqbVWQHTYWIFr5TsSTrk0Hlm54rk6hkZGYkZ&#10;iYZOBBhH6Ibc0CHcEzbWcPsH3unXH/exovsbabw66iO4hYg2Ssny09FKYU6bA0orxsqJFgGLEEEb&#10;czptGNb1Tq/zu87dvn3J82Mk8j7MpnQYy3G9wO8y5FavpZCgQ8u+uqiUPbshU5HQocMKray8k65w&#10;JkQxDwFMa5jZzOMRRWr0m9sdvM76+4kxinZgmcdr3qc4CIe4OxzqCnWFeYZZV5wvqhsSzBJTB1i+&#10;OgVNGMTRm9lSy1sMrbvB0LFDQofMzjtfIaOFosMqGHbrDLpgXSrIeji6oP0NXeumaobd8a7R3Ypm&#10;FRgVWjpv94bdUWKoK5c61NGiH/CQI2F0GhSGDEUW98xybAWRQS9zGQkTgIqtW/7KvfU0ji9e+7MX&#10;8Lbj6Q2M9j2Yplqq6G01xrJukEJEBnqkTL1lh9Q7n51krKIjC9FUQDjq4zy17zj3+OL63U/tXXbO&#10;VqioBykeCvthKLAqsLDDUFbaoQRaAkmKG2fu69h+sfLdC+X631jj3vffG+qRfDUaf7s1QsNURMdQ&#10;cawioQwwKtqQsKwS2mBIINQjso2grNlMDaHWE6sLq6+p6Lj3L0mU3h0yjJ6VzrL+YdCwCu6MXmZr&#10;+lCjMYihOHjsUE1l3SseWBzeHcrW9+Xp738aVSTY1ntrF/zDvhf+7ujs+Ieq87MfSntr/1gNz9ZL&#10;4PmvfWUC4WsG/VXIYdyCR7qHQ8bqzlSvjoRIb8zpBHJwQLx09ukayK5kWRFqWn2Ut5YAACAASURB&#10;VJSiV+ikQWaNioH1OkPHfDf3lrcCwD24p/aIt2NiByUCKUZ4CBAWIpyKwbLA5sF8LxgS+khVYW4U&#10;BSofI8wa6Lrfg53qDSd/+EWuXlih085LC4SiJl28KAgYjQAlwIIeQO5ueeKJx4RiDjjcDQ7dL8dQ&#10;kMmJZOK4DUhm0jriLhLm3rIFkKBoqVAPcI9QC0VRSO7JNiu0XGEpK8y946olc1+Z6aDC6YqIzAqK&#10;WObC9yVvmYJOlZ06V8xspUUWQwsiMwNIHBFoGo8hpq8avf72eu0t60iNvE5r/0aOABEpkDg7ghk5&#10;JLgrql1Cd0PSVUByRc/mgyFCdIQJBNWWbHEk7zhx3YkAAN2pjupKhcGYYShQcVGQXqJnfNGz+2cW&#10;C07SApjpUCiBXJCVoppNwWVQXAiGvUBNxaCIExpXpfSPkWGaIRPcrg1uWzRz7NZ7WJTzHbR93+ai&#10;ZH2dhiwrZKzQyhwrLLFgi12ZY9m/2tRFT7nW9mqdGINT6bBiDHvnSFGMkbuDqYJ3gckzEpeAdwhq&#10;0JKnRUP3sOnCNXwT9qo7zA31snZXV/gw99DK+GMOmey+btiv/C7FxTKK2AbFoFIMdYmADZmOoI3B&#10;CZOC0JlXgBuUikQ9tPWyrm2sF9j18H2Hceon/4j1NL4TE9wWYgZcqCgMCPgSYAdJGbJrDOeDYh48&#10;oYVKW0icFlHlEauJUWd6O2K8+bl/+BRxX3/C7wcuzPeQo25Z8MCehT1csbhBUm3Fq1GoFwfCxN2p&#10;UMnr89157HqDvvX1W9g9sVunKp/QcT7kVUYOxKp2gArhEm4K6SpUq4jYRYhZobBCEZygVaiq4LLZ&#10;HIL4ew43VVwul1e5Z/5i5LG3PgbuGsT4WRh3qIZYZma/wru931vZvUIw4ebn7/ksr3vxui8+7nsf&#10;w2gRsKwljdQ+p8bfM8PHQ7CXctfgsS9TBvoaKe5VyERqHLd7xxa27/Cqq1UqmGSAgsAEOmCLRuvz&#10;k0cmyX9lEf34fLb4Jh3JhgnhnimgBxWOoqMd6XVm4WY4Pv3yB60ai90sgU0wUkOLaBUlmIOKai5W&#10;nxs/rLn5VTKM56P2e/XQ/CjZgU6oZASQdV0BUx7OO8vbAHx6dS4hhmDZLMPKbHYMM9cJqAA0IWOe&#10;GMOtuA7BkTOgVpRgIXl5idQcphBYvB3A2Q6r8YInQz07iEgV0DlebuT1VJc4O6NMCw4wJyyPUO/U&#10;3ShXc1XPE+bKztqZnPMKDtgvmcMM9JKmCA7UbqCXgQXVslbZq180lbSSdLg7MF/zmAGtARAVFBBH&#10;qAgE3DTO22N367Lm13HmN8UYsAqkkWgYQQeyAeFCTOMLzW9l1g92I33PHudfk0Ye6EbxiKJeM72O&#10;lYseX75x2dz2U7clAMhmyFZY2IKyTkCPQpu46zW357DO6BWFDogLMsq9jOpgALRrdqoLa79ct/hs&#10;R7s5ry3+at7QW4KNEGSXhuzCwBGjVxOuI9ntTx965iObe6/PEwCLvkTZ3CFiPQHOYOaAEdXeaBUM&#10;mrWCGuFBJZq4u4qe4RI5e6iuLmZwOGgD7Dv0y5JeR2avUmOj+cGHc+enTfLb83hxpB2rqGTEroEF&#10;INNYjcTDmt+As/bWLuunmrqGer97+3rewp/vnRR1aDYj+WXPb5Db/8nNjiZUINaji3cUCpUVzJ0B&#10;yO4bvvnUXrd906rOTY5AbRFAQo6GBN/IslwLS74MAM2NDY5/6Hilbm/OdW480k2UAQGEIocVPNWo&#10;z822R4v4/9DjZ61J96p396YmN6GPzegRdVN7mmCNC70RH4LM/nCme9jDLRu34Mknnpa3fvWbD2gg&#10;Be7BnQV9ARoNGFdHHlnkM7cpVhMgIDgAkYI60DZk1cbIGgCgmwo0qOB6CyrURCzdJbxFrYIOgtFi&#10;bTGaj35n6nxkz7qva9f23r2aZILwUYJEwr1yjMet5G2569z28kAcjV655u4rUGLO6ESfEfgZWjjq&#10;oeTPL0I9DkpJuxAABAiC6C6HTjx4Il6oLrwiyeTBVzkG+zWD/ipkM2wh1rsHPNjtEiwGBCoCBGR0&#10;90x3dvGF0Mk//dgnH/zwne961y31ajRdNumvZgEDWebxOBxBfTwKY1ngIO6HjDcXAaw3TZwI7iCE&#10;UHhYITjRLNfPoMU/b9v2fgCQqtliV/+g1UVVUax43eIuVSUMPAQAzfUjzFWF5uzVJryP5cQBWA9v&#10;BsQ26o23tbdJNhf1PivooVd9BulZ6rEUEKHawUMHR5O/lfdQKdW01hjT+PtEqu/DNAWTIRIQuLg3&#10;8zFlOf71Sas/wxbLILGC+2qFxePv/K23uMG8PBZ91FSAWGQY3ATTPD6FXP9t7PHFyPZr91j/z6sD&#10;+SBobihBaxCHVI5Q+Xqc747m1l0YjapDK9Hogn5EUoS7I4elm4KVrX0Cuvr7n0wPPXdnesdDIvW/&#10;7kbdEQZFbUAHRyPulSjFcV3drq/59baXzuWhdhcYovJ+r5S180Lwv/Y2HXDdRwGGb/SwRJLOmQ7s&#10;pg4ffui/ePTX3vZvj07ieD1Zl/5eriDQBgqwcvGRN/BGI+r6wD0v31jtjZhXLg7JVu5+n09FKbAm&#10;old76+fCov5XdcYf5gww0xkkQJ0C1Dm350KVH896tdfscKG5e8mhy8XctpMQnbS11f936tK/rVf1&#10;cc/yk7le3J2jeaUkvFSORTFw4qj2mhse/ONPyz3H74HTXaU8J/CeDNB36yz3iX6llQizt66DqCYZ&#10;q3Wlg24QM3gA1InRsk5C/2MiHPFa6qhGQwaEsFogEtfyXjcZYNnNr92EudUm3dFcZ7Go7nSatFSu&#10;nA40y0kbu/HPncPyxx//Lx+d3/5Lb/2UhfHr05H57bURQZRG9WgR09qnbOLNt1W3xeXdS93DHppJ&#10;g3s3761ftpOzftAnSnmlAg5YN1rpsvuYiRzAqJpY3xjKUcoJHXlWp+lRZT4NAGIC7CLaNK17yK4S&#10;AI2kJ08xeciRzTL8AXX0o7vSfi6JfIOZ/LwiHap1BO+5OGDAqDa0M7mxW1Wb2fmXxqDTFBudnpvn&#10;+iVRvkVjv2Yc+nANj33RtUaHV0I3ndZP1XH9wOEEfPFc81crr0Hur0KEHdx9U2M+yljqcoa8tIKA&#10;RoaEU5btUbwfrovF+cbyqWhLCwY0uUKwCCKULkKVhxh9emL7hMRFjC46sejOHnALNAjolQkaD2dH&#10;dfPwY489lhfdsqshL8aChkMpcBcSfV+XmIUpHTzxsyfi6GjJ1e0Dp/2Tyh4P9pIycNYIWsvNu5uT&#10;qGJGWMmiGnvFaqA7rXTo8s8B8M3zu7uP7n3ioe/55Mcefu+nP65P7/1+XHaPVF1WOhzWwH1U8mlI&#10;oLUQ8IVzVfcHH/2uT37sI9/58d89+9nzH4+stse7NTKzeRH0OAKcAQ6BuiMLkqk+4TE/Eoy/QZfn&#10;Yu4Az3BDX9TEQk6MNjFa/ciTnxaXaiOHLIpCQq4soyo5b0YTNKwePjndfRr3wbDU50Mru0yBkiuP&#10;qQL7jGMj5jFizeaLOrxCRFdy8hdfzlL1jCuM/q5G9ruYDPcVgDHCvEIw8wYAPgDm0cEUUzgVsmSD&#10;uXiES4FGaxV4lYXR1qWZxrob9Qfv0wUcCgb7tRVDiro08wc//q0P/+Ynv+Ph33zpP539TTf/dRC/&#10;Zkl/UWo+YCo7MVzdNfvQp2bI2feOhPVdzMThkm3+6U98+uy2nv9dZPmNsKpyqaEWgBGOgCDZte6A&#10;yg6euO5EaOYnC+DZMxl0cFR6Y14AK+eVIu7mEZZty8l1BO9vLaEAWgBEzNrhCXWfKwnRCu7F2Gsg&#10;PNiadnliXXGKozjqqo7KdqqhBfrSt2ABtY3QWIM6hWX0+EdL39vFB4AIPWnt6rzLoqeyBRgNYkCs&#10;rK5q3jA5M4kzmwEADmwewGJjMRXzrQGdMKJv8mBuSeZ789WnktpOFoeKuBKACz0AgM8MeB20VA1I&#10;FkTEALERmRHNEax0GM/RkV3QJZxZjO1MtoiQ6+csx22gcpOAFNxToBsbtyDIo+oAxtM1i6/QAu0r&#10;VEZZsdqMK2nxMnNJT4oDoU9twUsapxAkS9mvitGI0YXDTWB7bXXCaxH6qxE3qGNkzI0UrUdnptGR&#10;GVCpemNsaVWGA+P7x2ppr60y3OMQ7xDiArNQWvuRstxachzGUUKurC/UKlW4GYKAYER0tJaxBIBu&#10;tUQDW3SuXky/Q6zUZQsVHhIcmNXzOvIGTW3fFfhiI9UBRi2XZXCggqPmDbN1OwBoV2hxg7IY6it7&#10;xeT02wEsDyY8/k+f6H8D+LkW4bpRhLcQB5LXJcIKBpEMQYuQM9ZGmbf9t9f7k//iRXz6A6Ve9ms+&#10;/A6Ige5dr9z7JhogiADSoQwYTWrqeUVY6VyB7Qz2lDMWxMExEMVGGrTB8fsofL4BHUYB6LDQIYsi&#10;eMDEok8ccyQHPgA2b2paoF2tcoYLoaFDNGUAPRgR3Ct6DMqM+lhdvq03fENrkaFdBwg6xa8mP3vl&#10;e3GwtL1RJ1BK+4g6E1EBvA8+fnDseGneGVzNvSJZys1AAuqsXWLgZOd8FasGwALIs1INYQZQ+pay&#10;/XeIlxr74TSe+ZkX8MzPvHANLgeA01ykp2Zx3wElgAhniLHBcXCVFtho1/+YK+y2M980utNcjPRs&#10;Do2GHLh2oT4bLhyNflTNtT/mwGkYxmkY4eZuV+x0uUOdG6BNQKchgJTSMImODOm6rE/nRuckAa8L&#10;bd8dFgETHdMxG6oABILoq9C61KBSXMruJxEQkEPrXpnHwIWd7G95V3cBq2WVHXU2WIgQIcBERNDF&#10;txayCGINACBXHYhwkORh72M5Z4H0jQQRVlB7UoPNtZAEYXAEF3gQeLAqZz0qvZNGy4DUgAJRCY2F&#10;QDc2oOoEOzWxW4U3TXfkRot5G1KxRsVOE42GVcj9lQdOsoDJxky6wVeib3+FygPf/zTe9ct3AIpt&#10;d1fAg0CKM1ySk7gUmzMYQCcM9dpyKd01vtbXDPqrEXUEQlRd1AAPBEnUpgAFzkSRSmIo0Xvsonda&#10;a1ApuWtpC9RtFRmCF6CkPGB1nSXTQwBRyrZCaVZggLPU5sbQGLDfln1BdxW3EM0QqZBiEQGSElCt&#10;HZrL+RABKLwnWw5A6hB5sTSfhoYMwo7Q8o2oNIEGIRBBdEAfcRaWKlVs9rra21OXE5/W3jyBacns&#10;FgTTAHYICKAGKohKTesu+i3fdT2e/Bcv7n/W3ZFh2RGtFNa5o1TWeekb64gOxhzFApE86sh2u7bQ&#10;r8vb/ZKEggnUotx79GXubXsJOTzAA2EkBB3ERyAqjoIgvFwesMo852QZ0NKbHQVSVXhxrhBiaHMY&#10;3DMz6Ukv7FfVema4FANi7lean70qERmywuXcCDgzUmhRVxViCPtvDaSIUiICEhXFrQSyOKFkFIth&#10;nES9gU8Ap9C93IAC57AnkZUmMzXr4YKumacyMOmVpfDP+wZCxVkFggeGWFoIb9UbmLicXqitojm6&#10;mFHpUG8Q6BSo2GQ9rIe8l5ONodqnJ0xkvw/94HyVtqdXeCkkAv2oWprAFeoCB0oVB4yd2Tl09hTH&#10;1W6wFh0Jkz4upsDptblN9qnQXUYKY3FblT6IzgLPh7Z3TAXJpSVld3A6avHUelhRI5TZwVItZiED&#10;HgFDnaczGQ2d66gg0xYFG2QBjPI+NBwAl6VpOsOMuaggxf45ModHApFBKhwclsiDA+l8DmiW2UKv&#10;G7IrgVEWSm3Qyl7f2eqvNVg91cjhnWY1eqBOzQuJMMbZCAJzYWCXTXf9VBPT9rnln4Pj++cppU3i&#10;3Mu2DVJoR8B+YnN4TMrzFtwBy8hLsK6vrQl+zaC/ChErzraY98SdAsbWZrDQwZmBAKBwRxDXzntC&#10;o+LwCsmDKQNQIE8QDoXTbbw9dguR9AX7/dBHEASZIWYw0jznfQtaSJXl+4vq1d49KOVYDCF0owOE&#10;7yCEYMm0hxn3Azs4CZYqFpgQ0mA9L3FLrXKaLMf0vmWr94YSTlBpjz4GHDswu2x9HASEmhHLlvYA&#10;cUfU0tS4DUBNEseOQVarL1jdQVsUJV4g5SGDa4AX58LEaULY1mgSbb5RZUEXBQKB0VD1MVjO3pqs&#10;EjCBq4r36wkvcGaFgJ7RAGXYh8VTpJuYuWeE3CCiAiQVl4gOCimVCZKgO9WxvjX298qHKBODYnYA&#10;pPjFzPq1kyGCHZwFdyJ4QGUVjEIM4c6DgN/EvjKpwNeQ0h3M+vIlAeOkmnKhueyrfr7zUOrVd+EH&#10;jC4mNCs+Fm4B8PS1uR7jfr5+P3t/SaIIwcUNgvtwHx7b+Ay4gIu4SXbkaIj9JwwyIGl12mgltAHu&#10;5XyHndW7svC+ZE0BXKnTJQEg5bAHa5RlX5eS1PL71PpLwfQ5z7Kggi4OoyGi5O415GAIs8V18/I8&#10;fhDAchcYRbgLzKV0wkMFuqFxQ1C40BWHATwPMI4q9260dIIxIQgQzZBCcqpQOq2PrI3CvG9+XAr1&#10;sCaB4yFVU8oqHTCBwRdTr7fn3XIbmUAAnfTSCVBdYhVcuLVY7QHvB1ZphWa2lr3LZywHd1WBdFgG&#10;QOsAeMa0aWc68h9EN3puXOv9C9iPz0YbjYkypyySxTEGchRpNiU9+NnFmaPr4RXX/CtWTCD0xcWQ&#10;vExHG7oDEkO1C+FGZBUXZztqGpv7/Jqeyms59FcjToQgEtC3+DTvjeFAMotumUornQN2R42Zeeuq&#10;rnCYBHfSVbJnEB3MV6VbDIAlnGRfWNZDNyW2FiNM6V0lgy5C4TiXQNZJKOO+RyguCAj1LnaDCoHV&#10;oMjKcYH+ofaikFQCQYGPPTDKXbXYuHFx0JGlKzDr0FoEAg+V3Dy7mVkmly1Pv4nFpQc22bOW+7pm&#10;wEonDwAm9eWfBREovAjmhv5VEv7OANXQpbRapBoIcXVzG6tbszT7uWSVUm5WLAIXvmS3u7ZL0KpS&#10;h9snHagwjODQwqx214GdHlIZqWEIcGffQ3xgruce2WjgRA+5l9DPeo9cvPAY2Nell3/8OUTovWu3&#10;H1j250AUGPRScahmdzfPoEqJvHzIUBdAR0MBX7EA6GZEDyy47L/XPcIsMFCI94N4+pIQ5OLr1YkP&#10;jlufDrLerLOfZFacKb//vvt9jeuA2EgctbiALjAPxaFG7w66aWiDd7OOIojhkpxmcVJZGBelLPKK&#10;69BZBgwc9AqVMdJQgX2FQ20Bkv1C6MKuQzpFhEtbnmUTRGSkKkkLXzv57c/K4UcPg54hI3FD6kvf&#10;AJgjGEpHPncEDwGGii+hpFE46Sbt6KnNc4cf3tjZeHzrwvTx8fb0keb85mdle+OPZFk/s1zVtjh/&#10;/tKl3dKARoPB6AwWhq7MsMy2G8U9U15QlO+G18gswYJHItdy4NTzn5f1w+s4e+MOTp8+3aHjo6mL&#10;i5YKsEPTRUBrqEfYeIW80b6hQ/sPz58++22feM8nzp/Esy9eWG6/IJTnPPjzlux5Up7d3sknrztU&#10;pdM7+qUX/itSAmhxHrVWeACGgGfA2ocXrecDVcYg509Xp7vtG7ev6Zm8FqG/ChHrzYuxbxZwEXIu&#10;1nXQ4EXaVSs1x1XrZOuGkWVUUhqBdIwQI0dkXG4tuYZYNJE5CoplGHqfq/dwzf53sc/9sX8LC7tH&#10;BuiXQ2ADcwNGwEDf2Y+DejFxZAoaE7TBsbT8NQcYngtQpH1YfjgusI+93w5MT04vWx+WbylY8GAE&#10;iUs/B3Njd66j1PIFn+XFnz5kz/vUJgkRgQnGOhrd3rU4msf6Q8uqPSIIcC/9yyslAiskNTDrcm1V&#10;t8unlqxRh6LMB8N80f4YxFWDDXcyVeKleqo/XwIlRdZHiw6xaIKeuzBYVr94iZc9y4O3fm1lAmKo&#10;2fV9CHk4lx7g23+3F7/KzdDXTF+6A5zuFA1Ksy+0yft4TjmmsO96wO6Oo2+01U9m+IvFBuczHaqN&#10;GrMjE2y9cQtVCnjg+x+44iuiX3ztw/wo60kHYgagwH3338dHb/0jTBbNWqbXCiJqgHlA9IDKM9QA&#10;MWlH22MD4D5mqZ7w4lkOewosyteAK7pJ9370XsyXe1CzA4kmhVtiHHZWSQ1wJ6/lJcClgW4s42VC&#10;/32xkoAKB4/ffzy+dOh8x0vIg943Jhl2qZc+bRBhCKTgcLk9o4/i+Uk88I8i41qyFIIGAZC7Cx00&#10;BJMq7/z+J3//wpHrXwc4sPj9OWYvTY+0tKC9iiqD8wpPBbT5iadOLP7fGz+6A6UhuvQDAQACVjmC&#10;4NCNx29s8nlf7o53cf6/Pt8e+Lkjf5Dn9iw2/HjoN5poQIWIFJwyMuSD8zfvpupf3vFL78Dj+aFf&#10;Oyi36Y6N8PxfoglrX0ocESpYuNVGMwjVCzg3oGeKAEdpOOOIbZtrCy8+/O1Pdgc+d+BPPf7VyGsG&#10;/VWIm0OyC7S3cQIMrNy+3yEGg/6mj77Rj61f5+de3lmI19u1VCOpEh2K2BHQBtiOcy6yQoBcVUK0&#10;wh7edIY+3C2NK+B0Wcig7mCgG7jfYZMCwJygDzEiAJSSCaP3QPz+a1Dp4o5YFCm7CGTxN0BwG6SH&#10;IS9VdCyRDUJ0fA7A5Yh7OXLvORDsS52kQPv9O9TK+lh3ef6dTtCH0SvlvGRfsQshijam61PrH8yR&#10;9d5o54A2S451DJNAcYFLh7ZK0EXlo4THX7+13BnmTvU+SQGZ+3aiLgQ8eIbkwdjT6NYP1YAXs8gB&#10;Q6c7Apg7CZAhmrjomAxNWAZ3hr0jcs0h9wlQGDg2WEBcvLcASEeP4Ky9cc139hZaiOuOy4OHAtkH&#10;UnRp9OHe9CiR95D8YGCJQAthlir/ts03HDqsdNpdFDG3LgF1Ng8pfr6ah0+mcfrCnMqVyZBuusSH&#10;dAJq4p50ef999/uJB09UOaQ7VxVnKsIqAymWdm/BMyxXEOXuhfaC1qjhFBucOPYpHWDfMcawVn+a&#10;5HnGdDqL5+fntlwKCQ+ipBCU4nQHl4VmSxLjbqnXAF0E7gIX86qKkbVcd+pUN5qeH3c+LtMPywT5&#10;oYMbUdCsiP1MrImGRQU48MAHHjAAJ/vX5fI++Bv/w5v8TXccxwXfxvqjN+LJ/+wpvutX3nFdVxIP&#10;TgetZ9NLSSXtfvrGTySa7QYTy/C+PZIACGBNhFE8srZzw3q7vlqeescLOPrTx3w123sIIfxO2Gne&#10;kDcXNSXRxTByB9MEIivaZgsfhZtWz4d/flN419jb6ldCtVze9hu34clvvXZlW38Rogwg5UJ27bKo&#10;R3eKi7uDAQQ9uEBhQtACsUhzmJy79fdu889//bW99tcM+tWKA7v/aQ9rpycBXkrJ3Q1uLMMNej1R&#10;NEON0XyMB5YPLO/CXf9u0lWfkr1RzVpjXerEAj1K7rwF9MHP3PdY+tpfvItLgLIP3/aGrVDEAKPF&#10;kIqdMcA6uNflS4eE6ZD1BJwSGOrUySoKvAMxvqjIhiilKCEt3yFEiEAzCQeDjG7uwpJa+rf3MHVh&#10;xRJhSHgCl3eX7L393gNQp4v3a9LXv5NDaPBFwkvqNuGEeC7TnxyQPuxP1VI49esjgHHIgI1LVOOE&#10;uEORwBaozlcng9mHH6d3AGt4cbWGUuOeEgYvzWldnXpxrAKAnkAIXnIf9o0hWYmzwyWG4RIUYn+F&#10;SwVD75xf2xB9ApT4fH+597G9Qqg2gV6KXu77dyWH7sj7zoe7Qx2C1vbntfUA+2VuiDshJkStG53P&#10;f9ix+kGoQFk68lsC8iJZk6a/iAP5c/PPzK/KoO87GX30XGbFlf1jQuyNg9QpvO6r/uNd7+7Qvn05&#10;0r+5GjOIFHSKkl28h+dThCvP3XXsyfwojgeU2BEX0RTuPwrFMecVVSIYDe3LbYW1vO7BUSpRBlQE&#10;iAbEIPNu2aUw4k7/KAv38y+EVBQX2xjLskptA68jPCX6Gou77MWRMnjhYdBdoRnw9unrno533n/P&#10;1+HN2BqNRMoINhc4PKtrYjb5kOeqCy/gzenh2YVJenb3Atbvv2dELG4QAuL0YCBjRnDvHWfbaasF&#10;mLBDWCYklB6SpWoiBwMjt1KMm2Lj0yBg36F47Fcf237DB9/5f+lZu1vHdjdHCdFZ2knRYRCEPOIo&#10;Jp8fXr4+b4/eFzTVVbP3853V7eGPHsfL3/DY1WyTryixovuf1g5nzLHlEBCCyKGJh/STCR3ajbBc&#10;yJmwslOzl2d/luTUK8prBv1VyOPf9BS/6oNvC9jvGjCE6QAGkNgFaAGF4RiO6cnDJx87de+pz+JS&#10;e/oBEO8D8AEA74O/4eO3+hJA6KH1HrgBexS9IwCIi/YRupeSIu8nTJQZ5D02+QU7RVyA0UUMnGBv&#10;bAY42xG8xAaBgjhjnT2ud6GCSoKxj5Qh2GeQ97o+5i8kdnxhSlV6ePdSdODLSLj4rtAT/cpUdLi4&#10;oUICgrgSJGtkClQJRcAqLgEjxmebvWov/MKSy9+rpEIo+YuL96svKxlq3Jxwdw6kf3Sx1OZevFlD&#10;RXSffiDpUpHLBDTDO4b7f4lx73/K0N/5WsuXOiYLW5yX2mNz7jsVw/jZvp0uAIg7bToFln0O2gfG&#10;xUAhu2QtYgsKIhkCrJRWgYCqoK7UmsggDP7ITzxCvA+OD1zZ5Th7gt/+NtlPcZRHQVKzYve9Vvl3&#10;LyUda6ftehWqAglLKV4UGnJweqqR3E99rn6Toiu5h4IS9fvQL79PVwq5awtgZpW6r5W+DIC47iNT&#10;wYEg3JnJrnZ2cO6FhujiQ0t/YQ5OiK+Lz5ogCbAAYARgvp+iGfZTeWAz3UyN7O7WuzfOVasfzw3v&#10;XNQgK7Dk/wgNtGVYetwVm54b/c7as+G/05Ge3Tq3BUadWJsOFzKu9AvglMLZA4W7ZaSxnXdjIq0x&#10;ovTMkH7Uu/hUTadDmvHlX30Z0x/b9D+5/lOfufmFN/8kTo//13yYt9isfMPYWrgLkk/gvuKsbsHN&#10;8MZk9fv0wlq1PNb+vCxl7+hvvQ2nv+WPrmyTfIWJega7+Pkg8dGwN35D1fS7iAAAIABJREFU3ugY&#10;3KTyvmskAwwRGs3xkrm08vF6xM+fO3Zt8+fAa6S4Vy2u3uPQA4g8qPwC54kXzbAmGzj13lM4de8p&#10;4P1wfAiO++F4FI7vhuF+GL4bhgfgsevznW4UL9Gd9Hnk/UiCgIVm0Mr7IGix8JeM7buotAhswOXi&#10;rb74niGeM3fJ7p4A71nko4xW/GYFRsaC3nOwiVKUjAnybO+ZLw5pnBjgikvNAC5T1F8G3hyiSr80&#10;x1sMjKFMcwNJkKjdUNmSDC3IQiiql6OXw3z0s4rqp5s0vmDR0M06ep9xYE+KG9qWXG6syurU2Wlf&#10;cJLOiw0iYIDnvhHJY8AQfZXfO4aOYyXQFEDkihnUVyPu/oqtbYZ0x2UwsgFlPj3KNVy6ugTQ75GL&#10;ZTZDJNvH6gMELgohULNBZKBXzhCUDZV1lRGaFtKoBQ3lo2+5iuvpY92S7vCB87dPYuvqPcnT5U1p&#10;mm7HBOsxlo6F0nNOBBnCzs2AvPDzgD6RQsT49WMfLvPiNXM/9XDpGfxpIiRsbzwh8rpQyv3t86Qs&#10;M8VdXM6dPVNbBV8Ggyn2CdDFgRKhBaw1tY5DEACXNlPx/VUvfxQejUtwCr3pDgrW9XA+tDymG+1R&#10;m3VHbD0d1o32cJwujzaT1bFqo7u+WvPDKSfBChgFxzTrlCPZGipbSjwioAvFxAOq3UJ+DBeoTHQr&#10;0NV+EgBw+ETZztQuDt2Z/7XzmLy0lp+Zf/bXuNf8hJ3i86lTdFIG5Skc6kTGCFki6kni+EC6NY3S&#10;T1Zn4w8gyLRbGPCh41e+Ub6SxAwW5qfF4oflTHxaF5COiiwKkwQLyXPIvts6/UJ+uqH/m4f++kMX&#10;us32mp/KaxH6q5QQRBR9040+KFYSoKFBsTddg9LYA7giaGXzF9cQACit8KoZ0Fg5prN8WaZwaP5L&#10;AjFGBggzDOKpDzl6CLBY66CVEhDQzPdtaR+Zlf/oP8saJkQNRQoJuWpvLaxboHLpGe6xNMIRABDs&#10;zW7mF0boBVhwddu36SUDPjA/+zN8RbnEcQEdJsP7SxdSgyB4gEnnjlLTHiw46Ki4hKDBtJudspR/&#10;e7Qdnz/LOVJYYVyPwaISy8hNlOh/cHz6zMO+dEovTXFZRlBLwavL0NfcAwaAqECPa7miPuJjD4GX&#10;Cy+ldHS+oun9s4i1RoyH21xk34ViqbPed47wAIxvNC0ELZShaQN/0mEOmoC2Mor0H2Ph6hfIV0u3&#10;PleWUrfSipdsQWsACxCaj3qnEP5lHLY/TXxgYhlKK9dSXucaUAvBuIBZYEX0kW15PtwiyojRJXxn&#10;7Hau/fjkoD6crMHyqSWbyRjByvSzcnoCiJULJ0CaXEkZujgwjd2hLuBQ8AodQBOgckWHDLVGdcWX&#10;Dt55UMOZbqeuoDtTRzCClimEKwMRMfOg4/bxFXYjsHb7Gtg78zLE5wN3BuLOOipj3ADa4GijR4ZY&#10;eYDTmRAYUElGFIHkBmEiJRFlRGWETaqpW7tVqBVW5h24AKJQ8yxJdukRwXFO4POsebOClHG6HkkQ&#10;HdNYkqzz0pTZNwCLn93FZHxjera2Dx3dQx2fD++TG3lj2zgDDbW2EEYswwgjy2jGC1/eKgf8hea/&#10;ry7gzGnYL6yT3c6r3jR/ceKSQMZOde8X6sX4QoT9eB41x9sDvraYLkKtimrp3Wh7/Mea5H974r7H&#10;Prb+3LqfetOpa34ur0Xofwax0vKkKERebNICAHBgZHJVzUQiHazE3S7ipOa4CIv27Nxh4CLBEspg&#10;gA77mtJL4vf9AjACouLYb2455NuLA6AeELFulYlBEsgAstS20iu4BxKyX1dZSrLKN+V4Ocu9RKiX&#10;WuyhaWr/94vAxpcWXlRoQ5V0X2GHbAZN5IoZy9ghBUPMDcRruGTs1XtvbrF8/3y2+s+ffvFPZJzK&#10;+ZUJa4Ivl8vm5X+/GGb3ZzEYa/bEMUZivD12DNxwH1b+IjO8j36veQ794nkOaYDh3wPOT1x6sUNn&#10;t0vPYv8/eohpMu1Pty7OzLDnyt8JUNxJTwJvq85TbJ3oXNg6uABpHi06cs6L8aLskPuv5loAofVD&#10;PvwiOuUkERBTA0ECqj1YbIFQEKUKQIMWQVpoGlHPh7NN0H+3u+svN3koYxuA9UuIBQOZtF+8K3le&#10;GTM0+kEIZiYXXUJ3AS0COWRkvPzgUw+adrbrpipAjziV8aSAoY5h5iGMu5cznvxnTxIzDEzS/n4B&#10;pbK+oDtOcXX6ru0GVxFAoJJLAaYkgpkCIyRDaIhwravaDKU5VJV8wugTj0P//wCXAh3QYybDXEwQ&#10;Pc7FtO07raPwRxQskwQrSNhcLefA+y9ZlB8GFqN1rCXtUtBfwI79dDppp5dqrrSe25LhNKxEkFBx&#10;WlU+3kjHvE5/+yaRt21W1V+a0amXymPvfQzuGXvXz7uH/taD/4GL0d8NO6P/SV4e3z86u/Hb9bnN&#10;34jnZ//HSOW/ic5/f/0f3GA7N+1cUZB3tfJahP5nkEHBXwKQ9eVKJUQFgJ2dHRz7VzdhXI+xMduC&#10;mcLU4Vo8dgEQpRhKSwkVW089R9zJ0iMeXho89EDxKwwXLLp6MOYlvIWLwQb7TsCkFF/5oJxlUCAC&#10;1QohTM9Il+OKuiWsGCQhe4R7KPHrJd3FivHyL+EQOryEGn7ppt0Htcl9ePdLiTlYuHRDD3mUSM0I&#10;70bLao6nGHBgNU6H0yjH2g1uxQCktRTkSHynnQk/8tY3fvVDiuXpo6cPcHftQp8I9LIIQxA5/DQQ&#10;rxiilUUsXL7ikLAfABZDz0De131DmN5/bqhfs36zXGORASAfksz7tQVXqi8Kjl7a6vZoCIHcGssU&#10;oeFIfakX+gZGnvsovhioloa2XoEEp6sZaoVMcumUeFUGfTBmtMIMRtgHHOBADgtAWkQPGCWB990N&#10;u5ixqlpHCrSXx4uw4x/uPP16yAHT8RRHZjvc0XGpNKeBQzpKzEsuiSidVP70ca8mCpe8JYGjwbMN&#10;Jdp3MaF4tTTjNu6D+S9zh2oa+upT73PP8v+z9+7Bll5XfeBvrbX3933n3Eff2y916+WW1ZJRYymW&#10;5efYwYJKAqRSEMJYCZgwUJmCogaGqZmBmVQlY7moqTxIgCETCJUwUAlMjDzgQIjBTg3IkwHbGcuS&#10;9Wjr7ZbU79vd93XO+R5777Xmj/19595uyVa3EDWhpperq69b537nfI+z116/9fv9Fpu5ghe60i11&#10;bY+5TQCMgB1vvL79MPBXeuTDmRNQLDvXmJCgsJGRAayBSPJ0Q7Js67S5tQnvPDwJ2GzRKI6VI8g8&#10;wThL7QgGdVEbmnACGDqzhFmWQVrPC0hmZEZeSDytnnv2OT68eFjP7CbYP3Ac/teOgslvzUbjXy62&#10;26inwk+kQ3RT5xRJHCR1YCJ07FFpILenE0r0Xl1z33fHnpXHNqdtxJ/BOP7AccCAg08c1vrQ9PGD&#10;F/Y+t9F0K66TMpKl5HjyxOyJrVvlprRycg9O05/cJvm14nqF/gbDFL34qe8vAnNdb8ZW87zwZrXD&#10;2Yuv8MrygRsZuA+wdyrRvUL0zmjpHQx3H8zuJaF9bZdQ1wBRL/qabxaAeUYBsJPRrfcw0PmCvrsH&#10;mJOumozFiIcNxzDyZLc0iaDmkWo9wTW9TIEp+9ykfC4qlNVawCB2zkXn10gZZEObHfNlaZ48Mwyd&#10;TSq/dhB2pPWZkZ2hATZBGZaelVj9Tbcx/luyvedzKZboJBhB4UwwRkG8xC4t+w+q43sXZRk4gh42&#10;B3YD/jRcR9u5jwDyhI157Tu8ZtflVYVLRuIJS3cuGS6vZecvnFfAfwqqNWCHPEXzHq1hFxby6l/o&#10;t3SvwiLIYEqsrdJlE8do56++hu2NWwJ4UiS6VMW44WKz5ZOuj7S4MFJ3oUi6mbQxJ3f8/bde01mT&#10;DU+mUX/L5+g99fK5jtkajhYws463bdtNraYWOimIXipmvKa/bVL/XPd0s56QsODGAO6AajKozjdB&#10;POx082WD6I6w8ut/yAiytKKwYpDs90z0vOFRab352ds/fczY3DarREkZcRjuDMOghVZcur1bb7s0&#10;X4dzo2T4vuSeyaB2ASVIj7hYiGxtJKREHcU8kEcIcS6jHL6sAGKAmiKJLiaGUyGAuC9IsvaWou+k&#10;w5YFBeq4RQFbMB4EqhBTCMPYE5Pw6n2H75OyLF91aS593/OY/JsN1L9zYvPcc0/+wsJs9HexVp1u&#10;LYFSgiSGSwFAi84MAkfFEldW6Xe9vLb9vo4Mx/4MVukAAALO33MGBy/sRUOpLo3ORLMTRPTKRthY&#10;P+gPppfTqZz8/5TieoX+J4idKTr9Yj+HPvOyUAJ47tu/Qm8LH1gIW+G/aqv2B3QxELNg4ow5kW7Z&#10;hlSbRbdUj352PWz/wg1YNlhMw4CRedHdV3umwHi0+1PszMHaYbfT/PNwVtblvYA1uQil7GnFve1j&#10;IjEiIW7iGbTFBrviLvJNAcujITBgyXkXM1/yeF7MbF95ZdDjpT13ra8Y5/akGYD4uteWcit1ru2n&#10;vLgRAPbmzPuzYvrYUqJ7XKN/vqkilAo4BTGxRaekI1siJ7dHisAJB1kWy0nd5mdhpjtr+hUNkkGK&#10;ND+nyxF4RA1W9F8hMjUiHur/fgMyFOWUNVd4/ervWqIpBwxj1585KDBc3p2vuPV09rky8Ers3bJE&#10;afhVmbMKdnjumarmDNPlC7aBf0pBHpEOVJGRppE4EkozTQQ5tbW8vl7dfbmL4OsF5X0VD+87GA5D&#10;em5GKuBmZWtqbYwtkiqcVUqtbNKme67bmP0We/zu8w+cPr3y4SWc/anz+IZPfwOkJ7wwCFDKVPQe&#10;z7de5kZsr6tE//BDH8aF+Ao6P9sfJRE4G6iyKuAsb5iVu6SpHU1HUI61maRCA0XOgrTMMVUoo3Ls&#10;9t4P8MMPQhcXgRY9cjTsuSkPaFI4gIzZkrR1mlZh/PkqLsRuub19e99s2aOCGCEO6EN+EGkPAMMU&#10;YgF1XFpMYmwsxirElPKwpMgwtWgI25aAtrYOC7SVoRsimPbOhwR4JvK6L4xCwZUPhz5+C0qqsEr7&#10;M7mACNtPbeCF/+krBCDZQ6PfKCezJb3of9KtphuJHdQ8wQISClJj86WZruIWa7u/aeOlx7RrJ1/n&#10;FvwnH5/7/9As53pCf4OhlJQGz1cQhrnKeYiKmZpZm8s8FJMtFxeKA+2SHtSlvMmFU7gImA9GJbW8&#10;Xq3sO7+Pi2WkFq0NsOCgtMpIul3O3IL19uY6gGPYWXz7uk1hPjqLg7Os9V3VHnG0HsvMfXFdT8E9&#10;YUm+g00LQ7mTvTAkicuQAMJrOMsMKPNOtdhrdPv1gYZGPJBnKu8K7hEDzN+FsINZZ4OX0uAF7BIR&#10;0KU6RocpGEoMsQDjCIGBKXLBtpRaxskbTtreesVoODp2ISDD5mf3RynzawaSmc5f10OmBFMhS13E&#10;9rPbRDeBd6pkDEjs/HND1b35kPts58d5dU6YO+wZ0ZWu2LvB+HnrpL/7fCVgl3vwhjk2lC1184Yl&#10;1Z6qL3z5O49/5sDH9tqCjbBwbAEaFSSM6ALKqUOzcG2+MgTLtqo2MDV28HYjwNqq5W36TYTuj5A8&#10;KO9Mp9rx6SjhuZtuv+Pkyw+/EPf91WVc/MQOxaoe1URdlmcN77ODbfT/ZvS6MvQa69jf3iKn6Olb&#10;h5udpyIS8peRYGp1IUXT6gwmVgtJm81bItQchs2hmhYI2HP+2DHG8eM6QO48N73pFTP9Z8zyOONJ&#10;bOqlNPq7qeVbaFb/w3pP+81CAjcQCFnmVf0WgFUl3Ijn5AV+5x5l5qFIIFjuOJhAgUBMUxgh+SI6&#10;p3X2KRiuVzZ8YkogTfs6qyovOj3Lz8m96QM3JAmlkFMAWLp7D939f7yLqWAT5yZbjf2GNOVqbLuf&#10;TON6LFYgqQOYEHPJgGoM0Nh9ME62b3aFf/qaHprrMY/rCf0NxB2fPmLJqFNKagQk8rCeEw0QUv72&#10;JuqNVwpfqFUp+iqZeoOnaCJAIYAXNjcScx1HXnWmXUMRoESpXyb60aOWU10yo9SlXahuJvmwAQke&#10;hA5G2ZKcIGZK0YVtU2iucuYkqX6MpDmAI4g7KFdNF/EMAiZItJLEQRFN4YgHC1GjXrtu8+XfxV2J&#10;5YpgANzDgHNXuv5P0RWmrK96vYNlcTP6qgAKUMxQPhx8EnB0zBrBJK6xQZ2Vx7w6MzjNvt+ugO/a&#10;ADx/B/jw+WQIIDho5s0DJHMtPiOfF5DzeUf9Z9XBEIcBClB2ICQiVdNOhqqcLE+PBoF6XXL2oM9+&#10;6OzfbMy9ao260bDnMpDlsY1MOzamu5l4g+nf7n0Z9Vc5g72X7zhIBw+1PrmwAZyrNTElAQkMWKNL&#10;tIY35+TyfTTJYjCX77n1mw4JIG47w/gzX37pmY/jDOz+DwEPr8GOuBvTqt+LSbOBW++/HQ9/7OH5&#10;MZMkjOqRBaznZ5AG7kHqt6UGmJkqp9c7DbWEdXpx0Vq8lZGdDIEIQQExQjICmd/ebra3qjEjNXqB&#10;xK/Fve4tPYc+3y4mgKPAwtJsNstfpUUgmUBUoaRQyiOTxSKiS4RgAQ2saab48suPXrj32L1ms7Rd&#10;BUIookVyVKpDsvx9UetJcTFibXLEd8vYryIiBiRWMOdrm5jBoCmgF8qyAEVLKjoTsBJFyd8MBiOB&#10;BQTi5RJSRXa4H/cfmLnmYzK2u9I4U3YGi8poRjax4/uw/A9aS7/cTOnerojfaZLy2gODgOAM5MXB&#10;FuiWsna3qKXrCf0NxvWEfq1BwNKvjgFL89bWUL/sVKa94KYfouIWnXWUtF9LCJYpbnnUpSoN8l8A&#10;TcE2kGHyq7Mpiw5d2t3scTKQGRMZEdlgMw4YkWXrJ7AwXZh2VFY5oQ82jzqs6mY9EchgSFJEdyEE&#10;m0RmUjZQGlCB3T39XEWBTBcnhUX3NaDkvmCcw5iW+6C7l8wrK3SB9tIB5Pc1yzJfGjAKAEykbCSB&#10;IKk33tEsQTLLvvRpaMYyqKQCLZ5DwlI/0nSnKuNej8uXA9CwYARSmt9TGu4v9feXAHhYHCpw7Pqv&#10;l4Hz+a9rmfxx1TGCoZ53gi9rFxCDmebDewCAjYltuLrDYJadGmyI5kwL2V9ewbDp+64ZggKTI3a9&#10;AfkfwvDNb95Z5U7FcAVpTvQbNitJGDiDNL4d+vD9oANfgp144TRO/LXTr3k8SYJ6VBO3O1o66o+3&#10;C6bA0C/+elFjCpeqhSTdKjFDYHmWODHE+vbSSMbj/dVNbXeiHfsb26l1mxRLRMd5A2AJRAR2EIMu&#10;dl02Y51MAC556AXsKP965C9HwqzLJBo3bSUsquRr1n+XYfMHlnrizHRRwMVNnlOzGkWFZWAREIw9&#10;yBwc+eSr0eggh33rxXhxu5gJIWWoPaPuRAJTR9QZL6Lpqn3FIkaLvFBXePd03P65UIT8WmSOBUgw&#10;1uqAmxX/Qql+VsL4n2Cq39QttqvqzIyop/omMCnMO+87f8NGtwU8BOCBa3psrgeuk+LeYCiY0k45&#10;N4DcPX6b+VUmqVer4BIASwYkqEVo79POlDDQmnbDvZZZ2H0F3evFgZ7xvhMEgMV65Zxhx/g6Z83B&#10;0nQFgCnDJ89MoLkcCLnCyLk/gaCFBH8JgV9OxKaU8qEGMxVYT0xCv2jkD+3iaz9G/YeYf1band++&#10;RiWUoWLdWcn6BWqunwGylq9Bv8CbsvX8ROykARDyeFoyzz7gjqN3gEwMuw6TV/Fdu7Bd+KuJEalm&#10;T31Chn8t28vuJvcbCPWZmnAltg3Mz3332b2ZwWVz+XwV7E7s/bVPwz/cDxNQngJv/cbK5ue+01gA&#10;Hv+x4/MPuvvS0M6PAAiifUK//807J8JgNg/s+mGumXdGKJITAJj1arS1d+J1F/9RPeovyHzXe/m1&#10;AsAYvo9fO5SAmbRLxrZPodmBcfBQVCYBKLruti2JvzpxN/3bswv4ta19eFdTBCgpKSvIGKQglSQq&#10;tifElaw0r9jIQecwSq/9vOxmyM7MdnUjYqbey39XQUGXP2mPf9tXSFv1JLoXElj777/A4BJgMGpG&#10;4fZJ1f2LZ7x96qJf/63W1X+5cUmU8qTHlBl95CWi8HGlqIplZUaIHIhChENSJiWGeiEdC6VlJlv2&#10;NB05TNMrHTzSF4tOvuSjgk2RjJFBoAhCZ1REitatPjd55s/Y/NT/dOJ6Qn8DkWF20iFdzXG04b+b&#10;Iu02+tybjcJ4l7IJMKgOWhbLDowA6sRmxpqZ2L2ndt/5Tb3e3XqnOOordN7JlfMPaErQBJhqrH2p&#10;bp5MbV6lMxRC/YBSSxAkT7HbYHbPcRBlxL6B2nOp+7PNMC3ha9WcV+YxHhIyMO/16txR/dU9VqNB&#10;jpth9DmkPPz6LkjEjDQn2X4X1MMgg7sZg5yMBS9NXjLLzLWdu5U5hr0zWUKyHafUpIkBk6zlR3+P&#10;hv1AfoPISS0mjA6PbC5tnt+Jnb8JBNY3O50D2g5ns7MpmZ8dZVRDXN4Nbj+7TS6Z0HDbLPU40LBh&#10;A0yROLLd87/c1WcMvfxm9ptEQzai+VMZcmnIjaLhfAZCZf8MsRKE88YMC7tP+GuHpD4/DCS43dX/&#10;/JExIzJ9Ha4mIhQstqBel1QyzqW9QUJizo6MRTfC8uydWK2/Wcf1++Ko3cNEKBP1vukMIZg6Iy50&#10;z5JrBA/CClcrEYXdfgHcZ2nNhvAcosqwslROScwkX58d5GkY7LJ74+nElcJxlTmwVyanSmy5SVeY&#10;AUWodNTeExfad6el+h1t0a50XpF19j2vlgAPg/OyKEvVcnO2RT2lqEYRSJQljIkAJUYiZwmiKSi0&#10;ffRHvkhnL53fomjPQmMSU4Jl5NFMAU0wyh44V/uoXI9Xx/WE/gYiEZCI1Yizktz6vmm/eGtO1jyv&#10;0AEw51EuA413bjja/y76wZ0ca4Oq7TDX8lEzM11hphxTnIP0xP3gxbl+tq99jcD5Zd0erVO2hFDu&#10;1y1QTyVmy9YVziK8RV8tVK2QnPAByin20F9fK/ULybDGDz3j14rMf6MrzFT6nxW9bvs1nJKuOOKA&#10;JuzwrXMK4oKMqDfJJtrViZhTCfv+PWCsGL11ZMaUVDPXaygBhhSeYNC04xSmqgweOgtDP5lAxpmk&#10;pKQOMQGWK/Q5OL8LdN9VKRmRvvmQOwDVHnG58roBloxiMMLHdhfXuTofMNxd18oYCF3banlomFE/&#10;bFdxxXmZKaXe/hjAw2/yKe3k3Pk75+SWnwcBgI/CcJVOodPByfCy4nsH9hn+b36v17tJhhR5MQlG&#10;ytaLygikQOhbYyw1XDW1spraqKhtgcwqk55jo5Ae2zNvBrbFuLjAAFBOCyWjICDkPKrzz6mMXCQM&#10;nDoAKkoGoTzAhmnwChj+DHvLez5zt8UUFxS6apxYkGVzxglKCYyEAh3Gsm1LPLWyDFYIoaAEr72l&#10;LdBvEsjIlaPgeOmJH/8CcWysEdKOE6ARsEhGAUYJagmqUbiNAgOaWQNVXktqcfjGZmAtFy9kgl5I&#10;fz3eYFzvob+ByHtijYPmaSBtC5DpzxGkquzFEz4GisciYY8J0TC3KE98UsoLQU6aOfWVS2UKiHFw&#10;0ZYe2jbrSXJCviz8CADKagRLKEHK2Yo0bydg2cfTFGaw6Ysbszi+HVjRRd7mjrkf4jK4X+Zq2yBQ&#10;iT6SGJ2zLilX6LVpBCbuzS36oZrZxEQBYLLwaoRsgIJptxd9P/wl1+cK4BCAjcuv7cCE57k9Tj/g&#10;AHknkQn96kPUaMAA0KtlKFmM5qgHQQFVa1darG6v2LbNYh6VmjH6TLtzSGhBWXDEUuZzYapELHjm&#10;frQm5cWH+s+Y1FpJLtKAG9jgz9vXSNY3Zfs1ls1k/dE329hyBKAe0JJ+dDUBRFBWRFIqmHcNRCdH&#10;WayY0R/OTjpsvVgCNmOnQQ3gwhku2ynM/QEBGEiJHXoS/TeD7vrpu2zxnuVM3lQBOsb6f7iA+sQM&#10;Z37zxLWdVg85XWGrMP83GZrLV+kR385aXOALtt/3xe0utCr/3LsxmNrkiSslmJdHIgEjLbG4kpgB&#10;ZmIwMSU0PT4jZiiUKVKCCSBJIUqYOUb/1Z/LUcnxyuGKFlZ/7hvWsbASnWw0AXGHOU/WM82YoCyI&#10;GIXN3GvwKIuGuwLSf/e1Z7nb8ODlN6smBRzrmAtaNuoVBJKr75TpN4gEECuJARERAo9RzGhkNnYy&#10;mCoRzNjHEhKW8SCoXWg7CtS4IIiOYAyYMowEgRidEjtWwsdA7tuclZe8Bi0RrOsJhWxqDEMAqTOG&#10;e2Pjdq8HgOsJ/Q0FG2COWrXUwIiEFWA1AVEihgqgRXWwjnzk7Xff9wzZaF/i5hZ1UYACZjlPBkc2&#10;NoYmZ11y3fbiOY3nFmN50G8GapE4AhAjJYJLVJrAme1L1N324WMffuYT+ISs0L0HoxglYnPGRNSZ&#10;qIAMFIlUhM8+/2PPd9/4mduhUyOp8lRo6ce9DsYdCoGyY68z6SbhRcBf0iUcJoomSiRo4SMDXkGU&#10;EAEoOL341pEtTC4HX+eos2Y3cFOCSk6yub5NPdp9FnnC1E5kCNMim+WON5nBEg1QvVgCKaxNbGQK&#10;qMV+VsrcK55sgAkJEMRmVOPh9zyW3vXJ91xQgglgRB11zlDUC5iNGjRFhNe0emN5ePTSsRNdEdMt&#10;cH4vYAiiJGRIxEbGiESI5NZWBNvJE+RwYSm2iQxmrGBz2VHOMpsYpESK4tEf/wq94+99oy3evYpg&#10;jBATQlCkLiIFwDrFsz/8yFU/hzPUWT5H3KNDg4CbYJRAHBkuufs/dD9fnF5cVJX9jRcOrqNRW0Jd&#10;gnAHZ2y1SmiNTo2xVXuq0KKEWZZlZta+gVUAeIA7ckoM0hs++O/edVv6fc/ZhRCIgBCZmTCt3nfw&#10;wov/+OGLez+y1y79+qWrOqdhOwSCMUWoeQySMIXkuQIarwntPytnsf/SfpNDXbLeKoWNwEoZImeD&#10;EUMc6cJqAQD09n/wDlt6+wqiKShRHns/CzBVRO/3RwKTaP6WmQOXnQKSAAAe1ElEQVRTa0IM5YSo&#10;Dh0Yoi1IHRppoAK4uJR77nmVQBVLmPnVySztWzmkJ0eLJ8OWHthMqE0oEZvAOEsFnTGi4zE8Hzn/&#10;P54lPASaeX2LjtzhjhlOCWQOygF5OmGJwTqnPt2hOsSLCTZmq4yglJDglA3m0EoDmEK5r5gTQblG&#10;Igc116MiBq+EQBGJGy8F77nv8H1SF4U6ijWQoKwwduZVCdJhVhLE6QJLsQ8fBfY8tVS4bbrZkXMB&#10;HUANnJYgNhgiWSMhte7U7dVd6YXmK9dyi69HH9cT+hsICy18qrbM03lo1jRxYpD00jUCmhFuRZN+&#10;dM/qwp5a432Nl3cn58kowrPBA2bJoJ6hoQxtjY3nV59PxxaORYtuTUIZO4NPDsiDvAVsgrRge9tg&#10;H3mlOFe+p3h/OaHuQ0EkTwynCDEHIkWUAMQqGnD21v/tLVZbgz37RgmGxEbD1NC+ElAgCdAVtDBL&#10;1CZ3sk7htAY6LD1bT5ATZh640vdR+z74dPHyCt36WjZD9bu9zHTXzI6MQTRX9NDnTONXA9g95Jch&#10;d8LQJ0fKv0Pz3v6gDur94OJ0IUOuCfYSN36aFtsFETKflAQ1fGJ0Xqj28Vsxkh99V/mBZ6KG7+6q&#10;uC85goBRqOa5tioUtTRWd2rkuumlCwa/NycBGsiOGExeLLPvk1FE2vsX/+17jwZl04IJLaBJwC5Q&#10;DGzWxXVfpgvX8hxyotyFJAUoIQ9NyfI6sRImMqrJfahupgsidGdb4ju6gjyZQmiGEmxkHpEJNis6&#10;bfnUzTjZndLboEkJlOH8YVgIG0FASEzULIa9hvRf++A/bJZ8klzvw8x3gZJaMjfCx49+6ug/D38Y&#10;2ku4uoQO7NAV5lwAaN8iyDQ+vczK7vVjq9zCS3e+ZN+0fff8F50CxgIyBx8VJELeya3Lt46OftNn&#10;vomAEm3bggGEkqzcAlwhm7P1dkNu5H2pigwoEhGcErwW6NigZqBWU0Iblc2SCqIWHj5IieyUZpJJ&#10;qMKAgpfjDHsnG1PceNupeM7vO8UNKZXisrMBG5sicId2pRnHrvhr7/7U+56G81s1Nx+JC3Sz2Nig&#10;jlTyJG7qvx1Eyl0Y8fEf+xy99xPvXYySqtxcUYgChTFMFKYM6iSqxWSipKFUZXaxaJxDAKFChIDA&#10;pARL1Dqxamnzlk2+IVRxluhihFkS5SIRnDI8GRoAsxIHi05/4AP/1zcdSmp7W998qCtVEglc8hBp&#10;4ClasjHZTNa4rk8t88J1hvsbjOsJ/Q3E5vY2FmT7EsrFp5HwFyDBOXVkREZq8ATEcVMq6C/VsXtf&#10;W9QjcBxV5hB7c5jcD6wRyJM2YdMnOon7kfAJdBTkydTyhNGtOiQUxha0QBJgsjwrmfW7Fhv+FpOJ&#10;dEVaIVEIJwIUXh2Sb60FUTnl89bFF17+Wy/RbT9yo8VvZ1VlBfIibTsgfZ5aFbKbmW6VZ91yelFD&#10;ex+85dkQ/QYgL4iZBzBvSl4x1nenPraesjw0KHcsbxSKswBGSq/+XZ5PkMm/1r9lhv8yBuiKyKEj&#10;JIMp9cnTso557i+nBFOLeArAW4HC+AVM9BldDe/kgsBaICCijB7mgLhv69ZuWv4d0MI0urinK9qy&#10;IIWogTlB2RBZrauL4NWe3l4ftY//7Ufovl+6r6cu5IS308nMLmRN0bDK5Nu8r+5kb0jkpBXmVEWz&#10;1LFXSaXgN5LyT1/Lc8iRLWlKpDu932GQD6mRFd1yrLrvU+BvdK4eqw+lZ09kDtF3ECt6xzKjMMMW&#10;zeJLL8lbE0cDW2NWWi9nz+2LgS8iKiCC19Hsrlj6u0wpbwpEQZZAwZkljtgoPn9gcoDb97d4CS9d&#10;/YmR9nYqnK+nDUYz1JP3SO/8V2+xZ1+4umOuN+vAUn9o9GA0GSLnDa1TBXxLStMfaMy+HYAoE+LY&#10;OIIRjdBUThdC+ftLB5d+ptbtBaYpJTAiKggxyBJgAtRLF4uZ/yRpfEaYNCYERTqmRfgv4gKNjDh3&#10;oqEkZEbCi+zl0OSVgE/8D9B3/xY/7UJZNxaXK9V8BdTBc4K6lnipvS928s+ihjr4cKipmpGjirxm&#10;a9UessnfAQEWXSI8CIJLS+ZSQRk07xtZjMiN+bZqeDr+XQr6iBNQaqnpnNwaffE9Np4dYs5mTQ4F&#10;wIZESTilpT1pj/hLPugN4YSlqiOaVR4NEnsLVIKTghami0Fmf6NO/q9EsJsU9bK6hCIJAIZxAiMg&#10;xDGsDc8vJT035T8VuuX/L+J6Qn8DMWumeGk2m925f/VxbbnmpW7JsYKTwFgRieC5AY86b1H2Qrbg&#10;rCCnI6ikrH7SvqIMBDcJJ31LLx799J022dN1ct49OhvZWYe4kkipQwWKwChGFJSoGcWiKegAW02O&#10;EkQ9lBQgMrGIjg224U3X9Uu2aC8BuUvIqesL3J7CZ30Df+7rTjYdiwl1wREeSQ3+cxvpjgS2l9AN&#10;o0HNSPEI4G65/DEaKvQ5h7zni1H/vj2rX33nrbvCWCaZghLmiqWBwZvRBGAAl7tEZqqAZOYZwyCa&#10;SXBDfxKWP6PfKAACvmBfOHXs42//NM34XhslYiR0RTQkRpkI5GuKe7pFSd0SI6LkBI6ZhwRLaGBI&#10;YqBp2CD1jz9y5pH5ypM5jdwPcMl6YzLJE+Cogy7ovlC0+5Q7KEoEAoxm0NSiKhbB04UvXStDtRVR&#10;stgBYqJEagZWBwFTNgwLpEuT5Y6y+t5DqUwGigWiT8YEqAuWOhB3OFmonNggjzIykpGpappb/nLu&#10;foDyc16qQDkAkoBUQCjDww4d2CIiGXypIc0WUV4DQt77oRsje+KQZq2HKCMNHAEAz37/S4SPvi6D&#10;LccBAJ8F9N68QclacAcVB6KYIXduQAvFkVTpkSgBxj1R0ggJQFpYwGjiTsusKM13i8YdqQqMPYCE&#10;kD0QzHV0Ks70552nJxMMSAoK9Oc46Xfqko1Ag/sjg6EkzioauVubJhMRZdOeJicnNMk95IIBkYIr&#10;QOpQqMJL49qFdDi6bCY1gkAtIhStlYmNiUixYwGcmkT3436e0nSZjMqMkwlAgiAJgZSqjqbWyseb&#10;peaT0+cnqCYj0EH/lqLit7dlcdjY1GuW4TCYKoJQDMsTbeWRH3ikufe3/7PHpS0upaXmsLNEMEVk&#10;RdbqNOAylpR8SWByLuZxxCaIkswnATHDWjMyPLG2OL0w7q4T3d9oXGe5v4FYm82w+rYjGog+jy3/&#10;ZZsV1LJakrxYFEngVFBohABUwpMjB5OEUhMWQoJYByVndKFoXYtPJ00vLayN0Iw6QPRZmfAfyXoV&#10;ZlxYIwAkAIiogmIpGDkwMVcorUSpjCoJCvPofIIGIX+xOOvJfv2xv/rY5srPrlh5o0cDgBFIKMCj&#10;Q4GAUjOTlU0BpNbOLUdVgBv6IgXdREpEqmAb5G2As8G22XTpziVz8Yp9oRkMmuaws/VwrTmIMmA0&#10;kPpfZSyjqkim1mv5QWp5YTAa9Ls569c5iWpUM6QswTPkpG75d3oAIZbnKuCjsJt/4WYrvf8kpv4Z&#10;bQSKDqCIyBFqhiIVKNXTWDssakCpgAfgYBAzRCbodmXFmj2J7dmjy35Fb/2JW/PGg6IRJTClvpdt&#10;ACJcIhTBwYEgPsExwwngHaHygrIsjRecyZIEqV5Hf/WqmA4cg/yelq08FYYIRjIFc4sCLS0mpkoJ&#10;jADiFkIKZUWHAnrBJ9eGz1wqL71sUKS+QmLAvALOEpzlepRMKVGgQDHrNUzztFAKgBpFeIriiMng&#10;GABeAZfXwHMihZEqczRBB2cBYvn5FCNQEjPtAYmrJMXhAICPQs0Qs5490/ucgrxmczhWhrkGVhrY&#10;EQphLIhgmRh7iXXFRZQSZxNMoBL3QUAMhxIRDhGG3MZi1dabxdQBj/yFJ8EdQTQ2QqkpQociBhM1&#10;iDowvFFBQgtyA3nCjd9xo4UunJKpfcpvU+z6njxbysQUI4glVGYYacLYgMoApg55HJKQUgJz9qyP&#10;gEoltv1Xtil4XWZyBSHBQVAkgVhEoR5iTp2l8NT7nqETz5/C0z/yPHnqak5hwuiQ+fWZaEkAHKkI&#10;x1VpxYNgocGjvtYvoyOrHRlB4WMLF1OWGaaKRB15NYxSX0WKodIIT4akBdkmndQ2/g7NXDsrwtU/&#10;L9fjsrie0N9IPAjY/iV89a2LL0Ltn4d1nK0b0ExyBlruGFVkmDDglAojlAYIJzgQsvWoWdgkCpv2&#10;JSb8zrTbnpoZupUGX/2eJ9eKlH5FL9KjabMimJlLAUxAcgbmCMctSgQqDCASeHUgNcwQrdtCjVZ/&#10;V2+if3/zF2+yjf9mA+O395ORSJFHs6SsPTc1rwYHIJnptt9WYg+a2leM+CRSdowVwNh6+DkxRA3I&#10;I8Dhly7fUeeZzxbnyvDc47WBNC1KADJTl9MVCR2AqgUM/P9comMH5gcsISXElEyzFUj/GmYDccrC&#10;azJoD6uO79kDfAw4uHQQfJG/rF3x8bhZrNfRIZgzqMIs9TJ7ReOMOicgCIQIyoYgsK4VTM7gTJrF&#10;X3n+7c+/7O5l7L1r72Wf3qwD9RsFRgNnNTl0xKiJqCamloha8hapjIQqeZRK5MxM3hBepv1ITssu&#10;ewhgayDaZFk1lIgVcB2kX+yDj4gS0UItrnuzdfmcM3sI+1NduzoTsRZm4GxmBgeG6215xLhvf+Tk&#10;zmZk6AhUEyjktsignEik5QFnXL7GwN+vcz55c6TZkpcTiNUYtGPvm1KuzD98lYfMid/INGSOv4Ko&#10;haAGW0NkMYtQkUiQKI8jygOJVQgQpiIBnNK6VLUx6RITUR6ZEuGRwMQQCNTQBqN2eGsHwHM1cYZt&#10;pwqvBm/ocSaBiSB52nvyF1+h+q4am7wdnC8+Xrbu6SZ6atlbEUuUUUBsiD4hSYRy1tWkXGWjmlZb&#10;ZePOWgqJJPXmCZrqotbN85tsBS8JOyeUP1NpaqUpqijwCYkitd/w+dsNAO78qduNaakTpWmVIsYW&#10;4BEgiPBJslTH6YpzzgFAc/78ySLxv/HbdKlGxKzoDOTAymBrodQhSEfRJRIAlTIWElBSQHTBmhm1&#10;NtNPNdPtL1ijeP4vP38Nz8v12B3XE/objI3VAovn2/C8ykO87X5Kz1Unw1ToYhVwfmliwTcABxi3&#10;ZuR7yU+H1k+tlanFS5L0tHy+jPy3H336qSemzQSPf//j2Lj7PMZ/vKQvuaf/o9T0d/iU/nG4ANtg&#10;w5bv0LkA4xZes8zDwOiK1rZGU2t5DdiwiIvlpxHTz267zcnyZE9enswANEjEGol7LT0s5Z6r+USQ&#10;oMmvegNHLN18w5o0+iJihFJE5Badn1mU1iKzEQKI2tcsKXMHXBE5oZWE4FszniFIa4GjZZOVxEVd&#10;GBeXP4KmBJAEs6jmWosSEKQz5QYqDYJ0iJZSopAigCCAKsOQLHFnoA7GnSVWS5YQFDSIAKkmzBZT&#10;gLpf5Evyczjt1yZ1SZeqztpyy6KrYRJgnKwv21CXrc2K1uoQSb8aL7qL9vPVePbbh0+vhksHLwGr&#10;QL1aUzKmYAUCYInZWim15Upbx9pI/tOyaCNsrYum1FknEwRpLXIwspQQrk2CyxWbGkLH0IYLMxSW&#10;mCyRWCLVjkkDsyZ4s96FqJNoHdQQkum6mZ1Of+ST/viTf/25p7sDLU4+cBJAhLVGnUtcS2eNU+uc&#10;WhTTQEkjQyPDaoE1kjUIymSR1QI3xmjMKIIRCQDkazgJvlZkm2PSFs468hYYCA6IQpY4WUTUayXF&#10;AcDtX7rR1CgAjCBstSdrRa0RZx3DIpO1zqzzjYWisU5aa6W1IB06aa2zgKShM0e+ESzNioDgIhIH&#10;JNcZUYAkgirXcAhbq5Oe1ekgpDMEXoMRoiQYWhjPkJ+3ZAm0gi/CxSpiGqb40pNfeDLN/E/TRX9q&#10;khxtVLUl6TKtVBQmBmVD41uLWkPOS7TT+JX2bPj7ceI3GiI0Tg2IlmaJxjJ2UexQ5zpniOh8i6bY&#10;QpRk0cFi4Jg6hMVzi8DHgKV3rGCBFxIZT1IqkTC2RIUlZiNyxixm4kbBghz5n99q6ZK1UulDxUbx&#10;M/5stdkE0KaHNaWaSgJxB2MzITImg3JCWzS2WW5a2ibl8/xHUPxiGIUmhu5ab+312BXXe+hvNN71&#10;CCYPHcN+67qOm1/lyZ5ZDPrDsVu4Jy2Eipwg79kDhDp4NSAmhDBS3So39WL4HQ/6+bXjFx87eGA/&#10;zl5Yy8clYPbQNvakA2n7wPr/ubK+90Jzzv9EbKtvwZ6wTxZmzpuCE6OVDtG1EA2Q1sV4aWmj2JJP&#10;itHPH/+eE8/se2IFr9xzKh+WDKouchNbX2k2oXBANEAFRDEBTdAinTN2ezDbvhBFi5e1STEV5rj3&#10;rSASIiKkzqzdCk2xv8L5tfOXXZrMoFflVgwFI6LM0jhhYqtANSG1SXELUG5eAa+ZwCLYgjMEA1w/&#10;vtU0++20QNOkWr1X6hhtK5p8aVxYtu7jBGggBYOaIqXtMKN+9PojP/wIjj50LxLSmlX+n9hGXNNt&#10;+6Hi8NIdOm6rWBgzEyRl/W9EgLQMv+ln7Ya+sNDif923FH59MxT1KoAz7wLW/9069t+y3yYvtjF0&#10;okjeKUUIWggIEIH2Y0szgUEBdYjW49kpktSO4lQjrrIlPIREskQIHEjJtcJqUIdei9yRWTYkghGS&#10;mcVsBas+saIe1cUWPsdiDx7/6y89tnxqbOf/u8xEz20NMooUJJFZMjKLMKQdDbcKhslucw2COjhz&#10;cOpBtSE2MDoFNMvX4OSpHhBES2SIRpAETYREATAlqWEppmu7UA8DL9x/mg69sJ99UxgKoaAtGdvl&#10;M9GRcY5BXTHoMwxGFAMkxWhwRWIpohVAHBGRInGLyGoUCFqnic00fvXbv5qf2ppRj1wr2l6SQBZd&#10;7I8qUOfByoQujN926m3V9IPTcPKPTuLA4bfopSb91mKkFQvlj3b7Rkc2xrWreIbCAOMSGhmuloT1&#10;YgNb+N+Ta/8RTalAUXw3Rv7PRxMLrelotUnr66uu3GsHo5GI5v45tAQpEayw1KCWpHXq90k0Imyn&#10;bS23ZOo61jCOnCi3kaIpURJDJxXgi/E3FBgtO3QubOJo/JnqK8V6N6Uf4hW7M4zCCGVJznXm1GCq&#10;SKwgVRS1Gdd72m69+GNq8VNfoWee2if7cOoHT13Trb0el8f1hP4niQeOo3roZsisrP1W+3E6OH7C&#10;naVv5ap4f1yi24oy7DFwFRADRGvScrvY8M90E/97ZP7Txx84fu7Ah/di7RNXSHoeADaxhpUnDuCr&#10;f+mpx2/5+L0/SZf0W2iDPpRWx9/YjuxgEqsKF0TM15gUp6mRJ7WhT29vtZ+1I9uXDjy1F2t37xzX&#10;b06h+5abbir/j3NlQyXDGGAiMTHodnBxSs8tJWdnbz+H8elViPP/0WbV2ww0MmYlNkY/mBSbwtTq&#10;Cw9/9mE98pYjl318zgDpK5jQZ5MVFZXCxsRcqkN0ZhMzzOzEysaavnzL5QmdKABWntFN9wcsxYp5&#10;R0RE8wySUdInCyoUmAC6cC417rPKlVCLrL+mQgRMYVsCOpw1ivPjP//AozjyyXdgMrm4caF+5ZeP&#10;FMc+b6fwLdOx/2CxSrePynaPkBZgNkluxhO8rFN8FrX9/pdv/OqX3rKxN96IMT73QN6AdUWHR158&#10;RI+Fu59Nm/zvPS+OyAdjF4mJicyRAJSy3wshn4owgZgLgTJsi1Kcpa/umsDxunH4t1eN17WjBfdE&#10;uT2+SaJKyUYqymasZg5p7iFn4OwcGinwFnc4F5N8GRGffey7v/LC8s+Mbeu/nQH/fT72Nk+xIuPW&#10;pv6LhRSRamKhRI7NWABhY2NiMiYGoJpxeDJmEWGKYjLVhI5PnF8Ya/vw1UvWmDysk1cKLj4HG4+p&#10;jRAyMEIWh2zhnDV6+m1/cJs98y1fverj4mMg/43+2TDTz5bsRaSEMc0t0AZuaJpb6RARNE/8hQHT&#10;ZNriKZWYCpXjwitVpCKRU8dFySCzNDHl2o4nWHfg4QO2dv8aUmTgNAIOFF/kaTzoUkEwApyAZw7U&#10;gq1JzxULhZuengIPAvwv92DsdFo6/ZW06Z8NNb4r7B29y491H5EVIi651l20TX4s1fR7WoffE1dv&#10;j5uXfYN7Pkkb8JYQrcZTYXsxLt4QEJvyK5JG/7cvPTF8Yq4gBrMg1m7Vz3VBL4rPpx6LCD/2HS7G&#10;L/P26A8cTMwrEzGpMJyCtaXnhdmFLuCRv/hlHHvyGDbXtrtT+1/55be+8vZHKOBbyfO7bcFutlL2&#10;wHEFT44EqWxtGxO8KLX/rHbp956gp48v2WK6iItXfz+vx2vGtbJwrsdrxNGfP4q04KGFQyoXRy6t&#10;31As8sFR4Q8ipBV2VrtCNizFS9uz7XPPPPrK+QPTAxEngLVPrH3tAxuw/OQhLJ1axKGX9vhLS5f2&#10;SiH7x8X4BjJaGfnkI3Sr7ZqT7aw5Q+QuhEjo2oST/+XJyw71/l/ah/LMRXfhbbcfTt4q8v207uTZ&#10;xKgIRmm72zj+AyfOHXlsxfYePwDtwkpccftmpgKFlSVgoSCUgN/0LK2c3aw3Nr56/gTw4M57vedf&#10;3QYiWY6uPVBzfn1blliw3lR7G5BJuvToDz5/4ehze+35O3cW/Pf96ztAUo+mzcKhWEVB/542Miqi&#10;kXFBbsvVR/2jJ8/psdTGpeUtam9oy3nbEktsZFJQ2wJFsPMGWX/yI49dfm1/CViRAyi5woik6hb4&#10;YFWOD+7xdKAALYCTCdn6rGteqdWffeY7n5ns+ckF2/z2KS6bLPYQcGO8CWMdLVNH+9sSIM9WsBIq&#10;oAxGQAWUgAbN1y4pGxt5LsiCUZwFRRPXWeT8Yx959qqeucP/aBVnJut89Naj+6oxlnVUUAVA2Yi1&#10;s900NPadkZIFYdXtIpShmT3x3Mvbh96zP+ItwNljFy5bCQ7+6z04L5tyV3vXQbVZpVIQ+utbVYAF&#10;Ix3lz14CQFnm6XQA/KigsgV0alR27YWHv/fZiwc+fMC+7nO+K971O++BOFpuU3uDFCLADgTrUmKe&#10;oJs27oxjnX7p+568qmPiQeCutxzBvgNLqyn5fYMJDkqg/Rq/Ymxkwci4N5dryEzsfJqlKRd8A1M1&#10;7lIwG3kqKiOgA2111rQ2eRbPnj2AA2ntgTXc90v3AYsN1LcH2GM5JeXOV3OEQZMyR26OHz9++uCN&#10;B+P5H8po17GHjuHS+jbOnnmFD916dJ+M+cbVsrihYCwWFQeNema2iVeedE9euDnclFZnDbA0RuKl&#10;val0Byh1xpG3jh8/fh4Ajh1790EbhSWUANVsKBuwsqEFZlsaqhHOIqI7/r3Hcd8X74OdTNB1rMRR&#10;3Kes+TqU+V4Xwajdoq5pNs4W1ah59nt6E5g/BBY+tYzpT2/RDf/ynvGCTfa50q0ujt0+lmIJTkdU&#10;uY67dN7q5tT5pfYMtmIzaxucx4Xr2vM3Ia4n9Dcxbn7o/WCtwU6RDm3hlQ+cIHwCjOMwPAg7+g9v&#10;se7GDtNJjYtnty5Lgl8v7vul+1AXNdQpJi9OcPKjJ7O29CkQvhF22+2Htao8Uoh49ntfe4Tk/Q8C&#10;s32rCFWBdnUBJgAoa1FJCRQStm/cRrPYYu0dG3jHrx6BVozY9zCNs2SMhUFBIEHAHYMT47EfvDxZ&#10;vvfXjkI5Zkc1B3SFAzsCMcMFAzWGjUPbaBdbnL330mVP4fsfuhld9EhECMxQR8jWlgwSgnSCJd1G&#10;FVsIBOfTIQRJaDlApfelZwYb5+Zuysz3Jz7yxGtelyO/cgTJE8gJ0s0dTn3g5R3v8wdhR//ezdau&#10;R8xeDrj48deuII7+2lEgZXKeMgEeEA84MjAJhBhG2VCELJP3pLfgRAS0SbCoQFQ8/v0vXN1D8SCw&#10;d89eVFWB5ZVl+LK/PlAkaP8/ZBIkKcAGjQIEYOvSFKFpcf7S5ms/gw8B++N+FOawpItQiXn0rlcI&#10;Gchl6xzKpqfgXtBEzJlAlwiuUVz4DxtoXmlw4jevvvJ676fei6gxU+wp5Rns0HzdgkEbwAIhRMbj&#10;3//4VR/3g797d8+16L0MBEic7ReuxEWGKXR5gqLNLRcs9P4KJrnXLwI4gAsDa4S2AZvtJmrtcBEX&#10;5wnq3oeOgjgfT5mRiKHcT01LwNbGFrqmw9ra2uX340Fgcc9e+KpAcdrj3E+9kr/3AO684zbtyohZ&#10;bHGezwP/b3t3swpxFMYB+MfMGOUjUpQlG7GxtByXYGPvTuRGXIDrMRupSXY2pknE/8PijIWNEEk9&#10;z/7U2zmdr855zzkui4CmM31bNsnkfpzJeJKkk6XVlSyvrWR6Fb+86ts2qZ+SVG2aOun2kuHxMEmy&#10;f76fplsyIZpeObfPXOn/bTWb+vEl9XOTqnrK6GT0rv4WjjYyv9nJ4sFS2quH3JxNx6vdzGSYdmdv&#10;q+kv91K1VR76dUaH78vzfSb039ImuUxym+QiyXV+7hOLQZJ+kt2ULcZ6Pr044ANtShvdpbTZXX78&#10;4xH4tkFKCt5but7pn0XyNYMk2ylx91P61ekfxgMAAAAAAAAAAAAAAAAAAAAAAAAAAAAAAAAAAAAA&#10;AAAAAAAAAAAAAAAA/F+v/AUrx52aelcAAAAASUVORK5CYIJQSwMEFAAGAAgAAAAhAIbyeKLeAAAA&#10;CAEAAA8AAABkcnMvZG93bnJldi54bWxMj0FLw0AQhe+C/2EZwZvdREloYjalFPVUBFtBvG2z0yQ0&#10;Oxuy2yT9905P9jjvPd58r1jNthMjDr51pCBeRCCQKmdaqhV879+fliB80GR05wgVXNDDqry/K3Ru&#10;3ERfOO5CLbiEfK4VNCH0uZS+atBqv3A9EntHN1gd+BxqaQY9cbnt5HMUpdLqlvhDo3vcNFiddmer&#10;4GPS0/olfhu3p+Pm8rtPPn+2MSr1+DCvX0EEnMN/GK74jA4lMx3cmYwXnYIsiTmpgAdd3TTLEhAH&#10;1tNlDLIs5O2A8g8AAP//AwBQSwMEFAAGAAgAAAAhAC5s8ADFAAAApQEAABkAAABkcnMvX3JlbHMv&#10;ZTJvRG9jLnhtbC5yZWxzvJDBisIwEIbvC/sOYe7btD0sspj2IoJXcR9gSKZpsJmEJIq+vYFlQUHw&#10;5nFm+L//Y9bjxS/iTCm7wAq6pgVBrINxbBX8HrZfKxC5IBtcApOCK2UYh8+P9Z4WLDWUZxezqBTO&#10;CuZS4o+UWc/kMTchEtfLFJLHUsdkZUR9REuyb9tvme4ZMDwwxc4oSDvTgzhcY21+zQ7T5DRtgj55&#10;4vKkQjpfuysQk6WiwJNx+Lfsm8gW5HOH7j0O3b+DfHjucAMAAP//AwBQSwECLQAUAAYACAAAACEA&#10;sYJntgoBAAATAgAAEwAAAAAAAAAAAAAAAAAAAAAAW0NvbnRlbnRfVHlwZXNdLnhtbFBLAQItABQA&#10;BgAIAAAAIQA4/SH/1gAAAJQBAAALAAAAAAAAAAAAAAAAADsBAABfcmVscy8ucmVsc1BLAQItABQA&#10;BgAIAAAAIQBEMVYTXgIAACIHAAAOAAAAAAAAAAAAAAAAADoCAABkcnMvZTJvRG9jLnhtbFBLAQIt&#10;AAoAAAAAAAAAIQDZl7HmeGgGAHhoBgAUAAAAAAAAAAAAAAAAAMQEAABkcnMvbWVkaWEvaW1hZ2Ux&#10;LnBuZ1BLAQItAAoAAAAAAAAAIQAWrjUiJKACACSgAgAUAAAAAAAAAAAAAAAAAG5tBgBkcnMvbWVk&#10;aWEvaW1hZ2UyLnBuZ1BLAQItABQABgAIAAAAIQCG8nii3gAAAAgBAAAPAAAAAAAAAAAAAAAAAMQN&#10;CQBkcnMvZG93bnJldi54bWxQSwECLQAUAAYACAAAACEALmzwAMUAAAClAQAAGQAAAAAAAAAAAAAA&#10;AADPDgkAZHJzL19yZWxzL2Uyb0RvYy54bWwucmVsc1BLBQYAAAAABwAHAL4BAADLDwkAAAA=&#10;">
                 <v:shapetype id="_x0000_t75" coordsize="21600,21600" o:spt="75" o:preferrelative="t" path="m@4@5l@4@11@9@11@9@5xe" filled="f" stroked="f">
                   <v:stroke joinstyle="miter"/>
                   <v:formulas>
@@ -582,17 +118,495 @@
                   <o:lock v:ext="edit" aspectratio="t"/>
                 </v:shapetype>
                 <v:shape id="Image 2" o:spid="_x0000_s1027" type="#_x0000_t75" style="position:absolute;width:101873;height:61471;visibility:visible;mso-wrap-style:square" o:gfxdata="UEsDBBQABgAIAAAAIQDb4fbL7gAAAIUBAAATAAAAW0NvbnRlbnRfVHlwZXNdLnhtbHyQz07DMAyH&#10;70i8Q+QralM4IITa7kDhCAiNB7ASt43WOlEcyvb2pNu4IODoPz9/n1xv9vOkForiPDdwXVagiI23&#10;jocG3rdPxR0oScgWJ8/UwIEENu3lRb09BBKV0ywNjCmFe63FjDSjlD4Q50nv44wpl3HQAc0OB9I3&#10;VXWrjedEnIq03oC27qjHjympx31un0wiTQLq4bS4shrAECZnMGVTvbD9QSnOhDInjzsyuiBXWQP0&#10;r4R18jfgnHvJr4nOknrFmJ5xzhraRtHWf3Kkpfz/yGo5S+H73hkquyhdjr3R8m2lj09svwAAAP//&#10;AwBQSwMEFAAGAAgAAAAhAFr0LFu/AAAAFQEAAAsAAABfcmVscy8ucmVsc2zPwWrDMAwG4Ptg72B0&#10;X5TuUMaI01uh19I+gLGVxCy2jGSy9e1nemrHjpL4P0nD4SetZiPRyNnCruvBUPYcYp4tXC/Htw8w&#10;Wl0ObuVMFm6kcBhfX4Yzra62kC6xqGlKVgtLreUTUf1CyWnHhXKbTCzJ1VbKjMX5LzcTvvf9HuXR&#10;gPHJNKdgQU5hB+ZyK23zHztFL6w81c5zQp6m6P9TMfB3PtPWFCczVQtB9N4U2rp2HOA44NMz4y8A&#10;AAD//wMAUEsDBBQABgAIAAAAIQDBEsIzwwAAANoAAAAPAAAAZHJzL2Rvd25yZXYueG1sRI9Ba4NA&#10;FITvgfyH5QV6i2sNlGKzShVSUiiUmlx6e7gvKrpvjbtNzL/PFgo9DjPzDbPNZzOIC02us6zgMYpB&#10;ENdWd9woOB5262cQziNrHCyTghs5yLPlYouptlf+okvlGxEg7FJU0Ho/plK6uiWDLrIjcfBOdjLo&#10;g5waqSe8BrgZZBLHT9Jgx2GhxZHKluq++jEKTH/u4+IdT2XiimTz9s0fzScr9bCaX19AeJr9f/iv&#10;vdcKEvi9Em6AzO4AAAD//wMAUEsBAi0AFAAGAAgAAAAhANvh9svuAAAAhQEAABMAAAAAAAAAAAAA&#10;AAAAAAAAAFtDb250ZW50X1R5cGVzXS54bWxQSwECLQAUAAYACAAAACEAWvQsW78AAAAVAQAACwAA&#10;AAAAAAAAAAAAAAAfAQAAX3JlbHMvLnJlbHNQSwECLQAUAAYACAAAACEAwRLCM8MAAADaAAAADwAA&#10;AAAAAAAAAAAAAAAHAgAAZHJzL2Rvd25yZXYueG1sUEsFBgAAAAADAAMAtwAAAPcCAAAAAA==&#10;">
-                  <v:imagedata r:id="rId8" o:title=""/>
+                  <v:imagedata r:id="rId6" o:title=""/>
                 </v:shape>
                 <v:shape id="Image 3" o:spid="_x0000_s1028" type="#_x0000_t75" style="position:absolute;left:5068;top:3364;width:14664;height:14665;visibility:visible;mso-wrap-style:square" o:gfxdata="UEsDBBQABgAIAAAAIQDb4fbL7gAAAIUBAAATAAAAW0NvbnRlbnRfVHlwZXNdLnhtbHyQz07DMAyH&#10;70i8Q+QralM4IITa7kDhCAiNB7ASt43WOlEcyvb2pNu4IODoPz9/n1xv9vOkForiPDdwXVagiI23&#10;jocG3rdPxR0oScgWJ8/UwIEENu3lRb09BBKV0ywNjCmFe63FjDSjlD4Q50nv44wpl3HQAc0OB9I3&#10;VXWrjedEnIq03oC27qjHjympx31un0wiTQLq4bS4shrAECZnMGVTvbD9QSnOhDInjzsyuiBXWQP0&#10;r4R18jfgnHvJr4nOknrFmJ5xzhraRtHWf3Kkpfz/yGo5S+H73hkquyhdjr3R8m2lj09svwAAAP//&#10;AwBQSwMEFAAGAAgAAAAhAFr0LFu/AAAAFQEAAAsAAABfcmVscy8ucmVsc2zPwWrDMAwG4Ptg72B0&#10;X5TuUMaI01uh19I+gLGVxCy2jGSy9e1nemrHjpL4P0nD4SetZiPRyNnCruvBUPYcYp4tXC/Htw8w&#10;Wl0ObuVMFm6kcBhfX4Yzra62kC6xqGlKVgtLreUTUf1CyWnHhXKbTCzJ1VbKjMX5LzcTvvf9HuXR&#10;gPHJNKdgQU5hB+ZyK23zHztFL6w81c5zQp6m6P9TMfB3PtPWFCczVQtB9N4U2rp2HOA44NMz4y8A&#10;AAD//wMAUEsDBBQABgAIAAAAIQD+W9iCwwAAANoAAAAPAAAAZHJzL2Rvd25yZXYueG1sRI9Ba8JA&#10;FITvgv9heYI3s0kLIqlrKBWpWCioLb0+sq9JaPZt2N3GpL++Kwgeh5n5hlkXg2lFT843lhVkSQqC&#10;uLS64UrBx3m3WIHwAVlja5kUjOSh2Ewna8y1vfCR+lOoRISwz1FBHUKXS+nLmgz6xHbE0fu2zmCI&#10;0lVSO7xEuGnlQ5oupcGG40KNHb3UVP6cfo2Cv7dl+b59zarD5yhH92Vcv0en1Hw2PD+BCDSEe/jW&#10;3msFj3C9Em+A3PwDAAD//wMAUEsBAi0AFAAGAAgAAAAhANvh9svuAAAAhQEAABMAAAAAAAAAAAAA&#10;AAAAAAAAAFtDb250ZW50X1R5cGVzXS54bWxQSwECLQAUAAYACAAAACEAWvQsW78AAAAVAQAACwAA&#10;AAAAAAAAAAAAAAAfAQAAX3JlbHMvLnJlbHNQSwECLQAUAAYACAAAACEA/lvYgsMAAADaAAAADwAA&#10;AAAAAAAAAAAAAAAHAgAAZHJzL2Rvd25yZXYueG1sUEsFBgAAAAADAAMAtwAAAPcCAAAAAA==&#10;">
-                  <v:imagedata r:id="rId9" o:title=""/>
+                  <v:imagedata r:id="rId7" o:title=""/>
                 </v:shape>
-                <w10:wrap anchorx="page" anchory="page"/>
+                <w10:wrap anchorx="page" anchory="margin"/>
               </v:group>
             </w:pict>
           </mc:Fallback>
         </mc:AlternateContent>
       </w:r>
+    </w:p>
+    <w:p>
+      <w:pPr>
+        <w:pStyle w:val="Textoindependiente"/>
+        <w:spacing w:before="161"/>
+        <w:rPr>
+          <w:rFonts w:ascii="Times New Roman"/>
+          <w:sz w:val="52"/>
+        </w:rPr>
+      </w:pPr>
+    </w:p>
+    <w:p>
+      <w:pPr>
+        <w:ind w:left="2975"/>
+        <w:rPr>
+          <w:b/>
+          <w:sz w:val="52"/>
+        </w:rPr>
+      </w:pPr>
+      <w:r>
+        <w:rPr>
+          <w:b/>
+          <w:color w:val="122DBC"/>
+          <w:spacing w:val="-14"/>
+          <w:sz w:val="52"/>
+        </w:rPr>
+        <w:t>SMART</w:t>
+      </w:r>
+      <w:r>
+        <w:rPr>
+          <w:b/>
+          <w:color w:val="122DBC"/>
+          <w:spacing w:val="-45"/>
+          <w:sz w:val="52"/>
+        </w:rPr>
+        <w:t xml:space="preserve"> </w:t>
+      </w:r>
+      <w:r>
+        <w:rPr>
+          <w:b/>
+          <w:color w:val="122DBC"/>
+          <w:spacing w:val="-2"/>
+          <w:sz w:val="52"/>
+        </w:rPr>
+        <w:t>PLAGAS</w:t>
+      </w:r>
+    </w:p>
+    <w:p>
+      <w:pPr>
+        <w:pStyle w:val="Textoindependiente"/>
+        <w:spacing w:before="4"/>
+        <w:rPr>
+          <w:b/>
+          <w:sz w:val="92"/>
+        </w:rPr>
+      </w:pPr>
+    </w:p>
+    <w:p>
+      <w:pPr>
+        <w:pStyle w:val="Ttulo"/>
+      </w:pPr>
+      <w:r>
+        <w:rPr>
+          <w:color w:val="3762B8"/>
+          <w:spacing w:val="-14"/>
+        </w:rPr>
+        <w:t>Cotización</w:t>
+      </w:r>
+      <w:r>
+        <w:rPr>
+          <w:color w:val="3762B8"/>
+          <w:spacing w:val="-88"/>
+        </w:rPr>
+        <w:t xml:space="preserve"> </w:t>
+      </w:r>
+      <w:r>
+        <w:rPr>
+          <w:color w:val="3762B8"/>
+          <w:spacing w:val="-14"/>
+        </w:rPr>
+        <w:t>de</w:t>
+      </w:r>
+      <w:r>
+        <w:rPr>
+          <w:color w:val="3762B8"/>
+          <w:spacing w:val="-88"/>
+        </w:rPr>
+        <w:t xml:space="preserve"> </w:t>
+      </w:r>
+      <w:r>
+        <w:rPr>
+          <w:color w:val="3762B8"/>
+          <w:spacing w:val="-14"/>
+        </w:rPr>
+        <w:t>Servicios</w:t>
+      </w:r>
+    </w:p>
+    <w:p>
+      <w:pPr>
+        <w:pStyle w:val="Textoindependiente"/>
+        <w:spacing w:before="10"/>
+        <w:rPr>
+          <w:b/>
+          <w:sz w:val="19"/>
+        </w:rPr>
+      </w:pPr>
+    </w:p>
+    <w:p>
+      <w:pPr>
+        <w:pStyle w:val="Textoindependiente"/>
+        <w:rPr>
+          <w:b/>
+          <w:sz w:val="19"/>
+        </w:rPr>
+        <w:sectPr>
+          <w:type w:val="continuous"/>
+          <w:pgSz w:w="16850" w:h="23810"/>
+          <w:pgMar w:top="0" w:right="1275" w:bottom="0" w:left="1133" w:header="720" w:footer="720" w:gutter="0"/>
+          <w:cols w:space="720"/>
+        </w:sectPr>
+      </w:pPr>
+    </w:p>
+    <w:p>
+      <w:pPr>
+        <w:pStyle w:val="Ttulo1"/>
+        <w:ind w:left="550"/>
+      </w:pPr>
+      <w:r>
+        <w:rPr>
+          <w:color w:val="1F2A5B"/>
+          <w:spacing w:val="-10"/>
+        </w:rPr>
+        <w:t>Datos</w:t>
+      </w:r>
+      <w:r>
+        <w:rPr>
+          <w:color w:val="1F2A5B"/>
+          <w:spacing w:val="-34"/>
+        </w:rPr>
+        <w:t xml:space="preserve"> </w:t>
+      </w:r>
+      <w:r>
+        <w:rPr>
+          <w:color w:val="1F2A5B"/>
+          <w:spacing w:val="-10"/>
+        </w:rPr>
+        <w:t>del</w:t>
+      </w:r>
+      <w:r>
+        <w:rPr>
+          <w:color w:val="1F2A5B"/>
+          <w:spacing w:val="-34"/>
+        </w:rPr>
+        <w:t xml:space="preserve"> </w:t>
+      </w:r>
+      <w:r>
+        <w:rPr>
+          <w:color w:val="1F2A5B"/>
+          <w:spacing w:val="-10"/>
+        </w:rPr>
+        <w:t>Cliente</w:t>
+      </w:r>
+    </w:p>
+    <w:p>
+      <w:pPr>
+        <w:pStyle w:val="Ttulo2"/>
+        <w:ind w:left="550"/>
+      </w:pPr>
+      <w:r>
+        <w:t>{{cliente}}</w:t>
+      </w:r>
+    </w:p>
+    <w:p>
+      <w:pPr>
+        <w:spacing w:before="99"/>
+        <w:ind w:left="550"/>
+        <w:rPr>
+          <w:sz w:val="32"/>
+        </w:rPr>
+      </w:pPr>
+      <w:r>
+        <w:rPr>
+          <w:sz w:val="32"/>
+        </w:rPr>
+        <w:t>{{</w:t>
+      </w:r>
+      <w:proofErr w:type="spellStart"/>
+      <w:r>
+        <w:rPr>
+          <w:sz w:val="32"/>
+        </w:rPr>
+        <w:t>direccion</w:t>
+      </w:r>
+      <w:proofErr w:type="spellEnd"/>
+      <w:r>
+        <w:rPr>
+          <w:sz w:val="32"/>
+        </w:rPr>
+        <w:t>}}</w:t>
+      </w:r>
+    </w:p>
+    <w:p>
+      <w:pPr>
+        <w:spacing w:before="100"/>
+        <w:ind w:left="550"/>
+        <w:rPr>
+          <w:sz w:val="32"/>
+        </w:rPr>
+      </w:pPr>
+      <w:r>
+        <w:rPr>
+          <w:sz w:val="32"/>
+        </w:rPr>
+        <w:t>{{comuna}}</w:t>
+      </w:r>
+    </w:p>
+    <w:p>
+      <w:pPr>
+        <w:spacing w:before="100"/>
+        <w:ind w:left="550"/>
+        <w:rPr>
+          <w:sz w:val="32"/>
+        </w:rPr>
+      </w:pPr>
+      <w:r>
+        <w:rPr>
+          <w:sz w:val="32"/>
+        </w:rPr>
+        <w:t>{{contacto}}</w:t>
+      </w:r>
+    </w:p>
+    <w:p>
+      <w:pPr>
+        <w:spacing w:before="100"/>
+        <w:ind w:left="550"/>
+        <w:rPr>
+          <w:sz w:val="32"/>
+        </w:rPr>
+      </w:pPr>
+      <w:r>
+        <w:rPr>
+          <w:sz w:val="32"/>
+        </w:rPr>
+        <w:t>{{email}}</w:t>
+      </w:r>
+    </w:p>
+    <w:p>
+      <w:pPr>
+        <w:pStyle w:val="Textoindependiente"/>
+        <w:rPr>
+          <w:sz w:val="32"/>
+        </w:rPr>
+      </w:pPr>
+    </w:p>
+    <w:p>
+      <w:pPr>
+        <w:pStyle w:val="Textoindependiente"/>
+        <w:spacing w:before="66"/>
+        <w:rPr>
+          <w:sz w:val="32"/>
+        </w:rPr>
+      </w:pPr>
+    </w:p>
+    <w:p>
+      <w:pPr>
+        <w:pStyle w:val="Ttulo1"/>
+        <w:spacing w:before="1"/>
+      </w:pPr>
+      <w:r>
+        <w:rPr>
+          <w:color w:val="1F2A5B"/>
+          <w:spacing w:val="-4"/>
+        </w:rPr>
+        <w:t>DESCRIPCIÓN:</w:t>
+      </w:r>
+    </w:p>
+    <w:p>
+      <w:pPr>
+        <w:spacing w:before="89"/>
+        <w:ind w:left="400"/>
+        <w:rPr>
+          <w:b/>
+          <w:sz w:val="36"/>
+        </w:rPr>
+      </w:pPr>
+      <w:r>
+        <w:br w:type="column"/>
+      </w:r>
+      <w:r>
+        <w:rPr>
+          <w:b/>
+          <w:color w:val="1F2A5B"/>
+          <w:spacing w:val="-10"/>
+          <w:sz w:val="36"/>
+        </w:rPr>
+        <w:t>Datos</w:t>
+      </w:r>
+      <w:r>
+        <w:rPr>
+          <w:b/>
+          <w:color w:val="1F2A5B"/>
+          <w:spacing w:val="-34"/>
+          <w:sz w:val="36"/>
+        </w:rPr>
+        <w:t xml:space="preserve"> </w:t>
+      </w:r>
+      <w:r>
+        <w:rPr>
+          <w:b/>
+          <w:color w:val="1F2A5B"/>
+          <w:spacing w:val="-10"/>
+          <w:sz w:val="36"/>
+        </w:rPr>
+        <w:t>del</w:t>
+      </w:r>
+      <w:r>
+        <w:rPr>
+          <w:b/>
+          <w:color w:val="1F2A5B"/>
+          <w:spacing w:val="-34"/>
+          <w:sz w:val="36"/>
+        </w:rPr>
+        <w:t xml:space="preserve"> </w:t>
+      </w:r>
+      <w:r>
+        <w:rPr>
+          <w:b/>
+          <w:color w:val="1F2A5B"/>
+          <w:spacing w:val="-10"/>
+          <w:sz w:val="36"/>
+        </w:rPr>
+        <w:t>Emisor</w:t>
+      </w:r>
+    </w:p>
+    <w:p>
+      <w:pPr>
+        <w:pStyle w:val="Ttulo2"/>
+        <w:ind w:left="400"/>
+      </w:pPr>
+      <w:r>
+        <w:t>SMART</w:t>
+      </w:r>
+      <w:r>
+        <w:rPr>
+          <w:spacing w:val="33"/>
+        </w:rPr>
+        <w:t xml:space="preserve"> </w:t>
+      </w:r>
+      <w:r>
+        <w:t>PLAGAS</w:t>
+      </w:r>
+      <w:r>
+        <w:rPr>
+          <w:spacing w:val="34"/>
+        </w:rPr>
+        <w:t xml:space="preserve"> </w:t>
+      </w:r>
+      <w:r>
+        <w:rPr>
+          <w:spacing w:val="-2"/>
+        </w:rPr>
+        <w:t>E.I.R.L.</w:t>
+      </w:r>
+    </w:p>
+    <w:p>
+      <w:pPr>
+        <w:spacing w:before="99"/>
+        <w:ind w:left="400"/>
+        <w:rPr>
+          <w:sz w:val="32"/>
+        </w:rPr>
+      </w:pPr>
+      <w:r>
+        <w:rPr>
+          <w:sz w:val="32"/>
+        </w:rPr>
+        <w:t>+56</w:t>
+      </w:r>
+      <w:r>
+        <w:rPr>
+          <w:spacing w:val="-25"/>
+          <w:sz w:val="32"/>
+        </w:rPr>
+        <w:t xml:space="preserve"> </w:t>
+      </w:r>
+      <w:r>
+        <w:rPr>
+          <w:sz w:val="32"/>
+        </w:rPr>
+        <w:t>9</w:t>
+      </w:r>
+      <w:r>
+        <w:rPr>
+          <w:spacing w:val="-25"/>
+          <w:sz w:val="32"/>
+        </w:rPr>
+        <w:t xml:space="preserve"> </w:t>
+      </w:r>
+      <w:r>
+        <w:rPr>
+          <w:sz w:val="32"/>
+        </w:rPr>
+        <w:t>5816</w:t>
+      </w:r>
+      <w:r>
+        <w:rPr>
+          <w:spacing w:val="-24"/>
+          <w:sz w:val="32"/>
+        </w:rPr>
+        <w:t xml:space="preserve"> </w:t>
+      </w:r>
+      <w:r>
+        <w:rPr>
+          <w:spacing w:val="-4"/>
+          <w:sz w:val="32"/>
+        </w:rPr>
+        <w:t>6055</w:t>
+      </w:r>
+    </w:p>
+    <w:p>
+      <w:pPr>
+        <w:spacing w:before="100" w:line="302" w:lineRule="auto"/>
+        <w:ind w:left="400" w:right="2619"/>
+        <w:rPr>
+          <w:sz w:val="32"/>
+        </w:rPr>
+      </w:pPr>
+      <w:hyperlink r:id="rId8">
+        <w:r>
+          <w:rPr>
+            <w:spacing w:val="-2"/>
+            <w:sz w:val="32"/>
+          </w:rPr>
+          <w:t>contacto@smartplagas.cl</w:t>
+        </w:r>
+      </w:hyperlink>
+      <w:r>
+        <w:rPr>
+          <w:spacing w:val="-2"/>
+          <w:sz w:val="32"/>
+        </w:rPr>
+        <w:t xml:space="preserve"> </w:t>
+      </w:r>
+      <w:hyperlink r:id="rId9">
+        <w:r>
+          <w:rPr>
+            <w:spacing w:val="-2"/>
+            <w:sz w:val="32"/>
+          </w:rPr>
+          <w:t>www.smartplagas.cl</w:t>
+        </w:r>
+      </w:hyperlink>
+    </w:p>
+    <w:p>
+      <w:pPr>
+        <w:spacing w:line="302" w:lineRule="auto"/>
+        <w:rPr>
+          <w:sz w:val="32"/>
+        </w:rPr>
+        <w:sectPr>
+          <w:type w:val="continuous"/>
+          <w:pgSz w:w="16850" w:h="23810"/>
+          <w:pgMar w:top="0" w:right="1275" w:bottom="0" w:left="1133" w:header="720" w:footer="720" w:gutter="0"/>
+          <w:cols w:num="2" w:space="720" w:equalWidth="0">
+            <w:col w:w="5108" w:space="2688"/>
+            <w:col w:w="6646"/>
+          </w:cols>
+        </w:sectPr>
+      </w:pPr>
+    </w:p>
+    <w:p>
+      <w:pPr>
+        <w:spacing w:before="211" w:line="276" w:lineRule="auto"/>
+        <w:ind w:left="400"/>
+        <w:rPr>
+          <w:sz w:val="32"/>
+        </w:rPr>
+      </w:pPr>
       <w:r>
         <w:rPr>
           <w:noProof/>
@@ -1354,10 +1368,48 @@
         </mc:AlternateContent>
       </w:r>
       <w:r>
-        <w:rPr>
+        <w:t xml:space="preserve"> </w:t>
+      </w:r>
+      <w:r>
+        <w:rPr>
+          <w:rFonts w:ascii="Segoe UI Emoji" w:hAnsi="Segoe UI Emoji" w:cs="Segoe UI Emoji"/>
           <w:sz w:val="32"/>
         </w:rPr>
-        <w:t>{{servicio}} – {{tipo_camara}}</w:t>
+        <w:t>📷</w:t>
+      </w:r>
+      <w:r>
+        <w:rPr>
+          <w:sz w:val="32"/>
+        </w:rPr>
+        <w:t xml:space="preserve"> {{servicio}} – {{</w:t>
+      </w:r>
+      <w:proofErr w:type="spellStart"/>
+      <w:r>
+        <w:rPr>
+          <w:sz w:val="32"/>
+        </w:rPr>
+        <w:t>cam_tipo</w:t>
+      </w:r>
+      <w:proofErr w:type="spellEnd"/>
+      <w:r>
+        <w:rPr>
+          <w:sz w:val="32"/>
+        </w:rPr>
+        <w:t>}} ({{</w:t>
+      </w:r>
+      <w:proofErr w:type="spellStart"/>
+      <w:r>
+        <w:rPr>
+          <w:sz w:val="32"/>
+        </w:rPr>
+        <w:t>cam_area</w:t>
+      </w:r>
+      <w:proofErr w:type="spellEnd"/>
+      <w:r>
+        <w:rPr>
+          <w:sz w:val="32"/>
+        </w:rPr>
+        <w:t>}}</w:t>
       </w:r>
     </w:p>
     <w:p>
@@ -1395,7 +1447,7 @@
       </w:tblPr>
       <w:tblGrid>
         <w:gridCol w:w="6378"/>
-        <w:gridCol w:w="3096"/>
+        <w:gridCol w:w="2847"/>
         <w:gridCol w:w="4241"/>
       </w:tblGrid>
       <w:tr>
@@ -1554,7 +1606,6 @@
             <w:pPr>
               <w:pStyle w:val="Textoindependiente"/>
               <w:spacing w:before="75"/>
-              <w:jc w:val="center"/>
               <w:rPr>
                 <w:sz w:val="32"/>
                 <w:szCs w:val="32"/>
@@ -1565,23 +1616,7 @@
                 <w:sz w:val="32"/>
                 <w:szCs w:val="32"/>
               </w:rPr>
-              <w:t>{{cam_col_12}}</w:t>
-            </w:r>
-            <w:r>
-              <w:rPr>
-                <w:sz w:val="32"/>
-                <w:szCs w:val="32"/>
-              </w:rPr>
-              <w:tab/>
-              <w:t>{{cam_col_34}}</w:t>
-            </w:r>
-            <w:r>
-              <w:rPr>
-                <w:sz w:val="32"/>
-                <w:szCs w:val="32"/>
-              </w:rPr>
-              <w:tab/>
-              <w:t>{{cam_col_56}}</w:t>
+              <w:t>{{cantidad}}</w:t>
             </w:r>
           </w:p>
         </w:tc>
@@ -1769,6 +1804,28 @@
         <w:pStyle w:val="Ttulo1"/>
         <w:spacing w:before="34"/>
         <w:ind w:left="109"/>
+        <w:rPr>
+          <w:color w:val="1F2A5B"/>
+          <w:spacing w:val="-2"/>
+        </w:rPr>
+      </w:pPr>
+    </w:p>
+    <w:p>
+      <w:pPr>
+        <w:pStyle w:val="Ttulo1"/>
+        <w:spacing w:before="34"/>
+        <w:ind w:left="109"/>
+        <w:rPr>
+          <w:color w:val="1F2A5B"/>
+          <w:spacing w:val="-2"/>
+        </w:rPr>
+      </w:pPr>
+    </w:p>
+    <w:p>
+      <w:pPr>
+        <w:pStyle w:val="Ttulo1"/>
+        <w:spacing w:before="34"/>
+        <w:ind w:left="109"/>
       </w:pPr>
       <w:r>
         <w:rPr>
@@ -1783,31 +1840,31 @@
         <w:pStyle w:val="Textoindependiente"/>
         <w:spacing w:before="284"/>
         <w:ind w:left="109"/>
+        <w:rPr>
+          <w:rFonts w:ascii="Noto Color Emoji" w:hAnsi="Noto Color Emoji"/>
+        </w:rPr>
       </w:pPr>
       <w:r>
         <w:rPr>
           <w:rFonts w:ascii="Segoe UI Emoji" w:hAnsi="Segoe UI Emoji" w:cs="Segoe UI Emoji"/>
-          <w:color w:val="1F2A5B"/>
-          <w:lang w:val="es-CL"/>
-        </w:rPr>
-        <w:t>🗓️</w:t>
-      </w:r>
-      <w:r>
-        <w:rPr>
-          <w:color w:val="1F2A5B"/>
-        </w:rPr>
-        <w:t xml:space="preserve"> </w:t>
-      </w:r>
-      <w:r>
-        <w:rPr>
           <w:b/>
           <w:bCs/>
           <w:color w:val="1F2A5B"/>
         </w:rPr>
+        <w:t>🔒</w:t>
+      </w:r>
+      <w:r>
+        <w:rPr>
+          <w:rFonts w:ascii="Noto Color Emoji" w:hAnsi="Noto Color Emoji"/>
+          <w:b/>
+          <w:bCs/>
+          <w:color w:val="1F2A5B"/>
+        </w:rPr>
         <w:t>Reserva</w:t>
       </w:r>
       <w:r>
         <w:rPr>
+          <w:rFonts w:ascii="Noto Color Emoji" w:hAnsi="Noto Color Emoji"/>
           <w:b/>
           <w:bCs/>
           <w:color w:val="1F2A5B"/>
@@ -1817,6 +1874,7 @@
       </w:r>
       <w:r>
         <w:rPr>
+          <w:rFonts w:ascii="Noto Color Emoji" w:hAnsi="Noto Color Emoji"/>
           <w:b/>
           <w:bCs/>
           <w:color w:val="1F2A5B"/>
@@ -1825,6 +1883,7 @@
       </w:r>
       <w:r>
         <w:rPr>
+          <w:rFonts w:ascii="Noto Color Emoji" w:hAnsi="Noto Color Emoji"/>
           <w:b/>
           <w:bCs/>
           <w:color w:val="1F2A5B"/>
@@ -1834,6 +1893,7 @@
       </w:r>
       <w:r>
         <w:rPr>
+          <w:rFonts w:ascii="Noto Color Emoji" w:hAnsi="Noto Color Emoji"/>
           <w:b/>
           <w:bCs/>
           <w:color w:val="1F2A5B"/>
@@ -1842,6 +1902,7 @@
       </w:r>
       <w:r>
         <w:rPr>
+          <w:rFonts w:ascii="Noto Color Emoji" w:hAnsi="Noto Color Emoji"/>
           <w:color w:val="1F2A5B"/>
           <w:spacing w:val="-6"/>
         </w:rPr>
@@ -1849,12 +1910,14 @@
       </w:r>
       <w:r>
         <w:rPr>
+          <w:rFonts w:ascii="Noto Color Emoji" w:hAnsi="Noto Color Emoji"/>
           <w:color w:val="1F2A5B"/>
         </w:rPr>
         <w:t>Para</w:t>
       </w:r>
       <w:r>
         <w:rPr>
+          <w:rFonts w:ascii="Noto Color Emoji" w:hAnsi="Noto Color Emoji"/>
           <w:color w:val="1F2A5B"/>
           <w:spacing w:val="-6"/>
         </w:rPr>
@@ -1862,12 +1925,14 @@
       </w:r>
       <w:r>
         <w:rPr>
+          <w:rFonts w:ascii="Noto Color Emoji" w:hAnsi="Noto Color Emoji"/>
           <w:color w:val="1F2A5B"/>
         </w:rPr>
         <w:t>confirmar</w:t>
       </w:r>
       <w:r>
         <w:rPr>
+          <w:rFonts w:ascii="Noto Color Emoji" w:hAnsi="Noto Color Emoji"/>
           <w:color w:val="1F2A5B"/>
           <w:spacing w:val="-6"/>
         </w:rPr>
@@ -1875,12 +1940,14 @@
       </w:r>
       <w:r>
         <w:rPr>
+          <w:rFonts w:ascii="Noto Color Emoji" w:hAnsi="Noto Color Emoji"/>
           <w:color w:val="1F2A5B"/>
         </w:rPr>
         <w:t>la</w:t>
       </w:r>
       <w:r>
         <w:rPr>
+          <w:rFonts w:ascii="Noto Color Emoji" w:hAnsi="Noto Color Emoji"/>
           <w:color w:val="1F2A5B"/>
           <w:spacing w:val="-6"/>
         </w:rPr>
@@ -1888,12 +1955,14 @@
       </w:r>
       <w:r>
         <w:rPr>
+          <w:rFonts w:ascii="Noto Color Emoji" w:hAnsi="Noto Color Emoji"/>
           <w:color w:val="1F2A5B"/>
         </w:rPr>
         <w:t>visita</w:t>
       </w:r>
       <w:r>
         <w:rPr>
+          <w:rFonts w:ascii="Noto Color Emoji" w:hAnsi="Noto Color Emoji"/>
           <w:color w:val="1F2A5B"/>
           <w:spacing w:val="-6"/>
         </w:rPr>
@@ -1901,12 +1970,14 @@
       </w:r>
       <w:r>
         <w:rPr>
+          <w:rFonts w:ascii="Noto Color Emoji" w:hAnsi="Noto Color Emoji"/>
           <w:color w:val="1F2A5B"/>
         </w:rPr>
         <w:t>y</w:t>
       </w:r>
       <w:r>
         <w:rPr>
+          <w:rFonts w:ascii="Noto Color Emoji" w:hAnsi="Noto Color Emoji"/>
           <w:color w:val="1F2A5B"/>
           <w:spacing w:val="-6"/>
         </w:rPr>
@@ -1914,12 +1985,14 @@
       </w:r>
       <w:r>
         <w:rPr>
+          <w:rFonts w:ascii="Noto Color Emoji" w:hAnsi="Noto Color Emoji"/>
           <w:color w:val="1F2A5B"/>
         </w:rPr>
         <w:t>reservar</w:t>
       </w:r>
       <w:r>
         <w:rPr>
+          <w:rFonts w:ascii="Noto Color Emoji" w:hAnsi="Noto Color Emoji"/>
           <w:color w:val="1F2A5B"/>
           <w:spacing w:val="-6"/>
         </w:rPr>
@@ -1927,12 +2000,14 @@
       </w:r>
       <w:r>
         <w:rPr>
+          <w:rFonts w:ascii="Noto Color Emoji" w:hAnsi="Noto Color Emoji"/>
           <w:color w:val="1F2A5B"/>
         </w:rPr>
         <w:t>la</w:t>
       </w:r>
       <w:r>
         <w:rPr>
+          <w:rFonts w:ascii="Noto Color Emoji" w:hAnsi="Noto Color Emoji"/>
           <w:color w:val="1F2A5B"/>
           <w:spacing w:val="-6"/>
         </w:rPr>
@@ -1940,12 +2015,14 @@
       </w:r>
       <w:r>
         <w:rPr>
+          <w:rFonts w:ascii="Noto Color Emoji" w:hAnsi="Noto Color Emoji"/>
           <w:color w:val="1F2A5B"/>
         </w:rPr>
         <w:t>atención,</w:t>
       </w:r>
       <w:r>
         <w:rPr>
+          <w:rFonts w:ascii="Noto Color Emoji" w:hAnsi="Noto Color Emoji"/>
           <w:color w:val="1F2A5B"/>
           <w:spacing w:val="-6"/>
         </w:rPr>
@@ -1953,12 +2030,14 @@
       </w:r>
       <w:r>
         <w:rPr>
+          <w:rFonts w:ascii="Noto Color Emoji" w:hAnsi="Noto Color Emoji"/>
           <w:color w:val="1F2A5B"/>
         </w:rPr>
         <w:t>se</w:t>
       </w:r>
       <w:r>
         <w:rPr>
+          <w:rFonts w:ascii="Noto Color Emoji" w:hAnsi="Noto Color Emoji"/>
           <w:color w:val="1F2A5B"/>
           <w:spacing w:val="-6"/>
         </w:rPr>
@@ -1966,12 +2045,14 @@
       </w:r>
       <w:r>
         <w:rPr>
+          <w:rFonts w:ascii="Noto Color Emoji" w:hAnsi="Noto Color Emoji"/>
           <w:color w:val="1F2A5B"/>
         </w:rPr>
         <w:t>solicita</w:t>
       </w:r>
       <w:r>
         <w:rPr>
+          <w:rFonts w:ascii="Noto Color Emoji" w:hAnsi="Noto Color Emoji"/>
           <w:color w:val="1F2A5B"/>
           <w:spacing w:val="-6"/>
         </w:rPr>
@@ -1979,12 +2060,14 @@
       </w:r>
       <w:r>
         <w:rPr>
+          <w:rFonts w:ascii="Noto Color Emoji" w:hAnsi="Noto Color Emoji"/>
           <w:color w:val="1F2A5B"/>
         </w:rPr>
         <w:t>un</w:t>
       </w:r>
       <w:r>
         <w:rPr>
+          <w:rFonts w:ascii="Noto Color Emoji" w:hAnsi="Noto Color Emoji"/>
           <w:color w:val="1F2A5B"/>
           <w:spacing w:val="-7"/>
         </w:rPr>
@@ -1992,12 +2075,14 @@
       </w:r>
       <w:r>
         <w:rPr>
+          <w:rFonts w:ascii="Noto Color Emoji" w:hAnsi="Noto Color Emoji"/>
           <w:color w:val="1F2A5B"/>
         </w:rPr>
         <w:t>anticipo</w:t>
       </w:r>
       <w:r>
         <w:rPr>
+          <w:rFonts w:ascii="Noto Color Emoji" w:hAnsi="Noto Color Emoji"/>
           <w:color w:val="1F2A5B"/>
           <w:spacing w:val="-6"/>
         </w:rPr>
@@ -2005,12 +2090,14 @@
       </w:r>
       <w:r>
         <w:rPr>
+          <w:rFonts w:ascii="Noto Color Emoji" w:hAnsi="Noto Color Emoji"/>
           <w:color w:val="1F2A5B"/>
         </w:rPr>
         <w:t>del</w:t>
       </w:r>
       <w:r>
         <w:rPr>
+          <w:rFonts w:ascii="Noto Color Emoji" w:hAnsi="Noto Color Emoji"/>
           <w:color w:val="1F2A5B"/>
           <w:spacing w:val="-6"/>
         </w:rPr>
@@ -2018,12 +2105,14 @@
       </w:r>
       <w:r>
         <w:rPr>
+          <w:rFonts w:ascii="Noto Color Emoji" w:hAnsi="Noto Color Emoji"/>
           <w:color w:val="1F2A5B"/>
         </w:rPr>
         <w:t>50%</w:t>
       </w:r>
       <w:r>
         <w:rPr>
+          <w:rFonts w:ascii="Noto Color Emoji" w:hAnsi="Noto Color Emoji"/>
           <w:color w:val="1F2A5B"/>
           <w:spacing w:val="-6"/>
         </w:rPr>
@@ -2031,12 +2120,14 @@
       </w:r>
       <w:r>
         <w:rPr>
+          <w:rFonts w:ascii="Noto Color Emoji" w:hAnsi="Noto Color Emoji"/>
           <w:color w:val="1F2A5B"/>
         </w:rPr>
         <w:t>del</w:t>
       </w:r>
       <w:r>
         <w:rPr>
+          <w:rFonts w:ascii="Noto Color Emoji" w:hAnsi="Noto Color Emoji"/>
           <w:color w:val="1F2A5B"/>
           <w:spacing w:val="-6"/>
         </w:rPr>
@@ -2044,12 +2135,14 @@
       </w:r>
       <w:r>
         <w:rPr>
+          <w:rFonts w:ascii="Noto Color Emoji" w:hAnsi="Noto Color Emoji"/>
           <w:color w:val="1F2A5B"/>
         </w:rPr>
         <w:t>valor</w:t>
       </w:r>
       <w:r>
         <w:rPr>
+          <w:rFonts w:ascii="Noto Color Emoji" w:hAnsi="Noto Color Emoji"/>
           <w:color w:val="1F2A5B"/>
           <w:spacing w:val="-6"/>
         </w:rPr>
@@ -2057,12 +2150,14 @@
       </w:r>
       <w:r>
         <w:rPr>
+          <w:rFonts w:ascii="Noto Color Emoji" w:hAnsi="Noto Color Emoji"/>
           <w:color w:val="1F2A5B"/>
         </w:rPr>
         <w:t>total</w:t>
       </w:r>
       <w:r>
         <w:rPr>
+          <w:rFonts w:ascii="Noto Color Emoji" w:hAnsi="Noto Color Emoji"/>
           <w:color w:val="1F2A5B"/>
           <w:spacing w:val="-9"/>
         </w:rPr>
@@ -2075,48 +2170,34 @@
         <w:spacing w:before="87"/>
         <w:ind w:left="109"/>
         <w:rPr>
+          <w:rFonts w:ascii="Noto Color Emoji" w:hAnsi="Noto Color Emoji"/>
           <w:color w:val="1F2A5B"/>
         </w:rPr>
       </w:pPr>
       <w:r>
         <w:rPr>
           <w:rFonts w:ascii="Segoe UI Emoji" w:hAnsi="Segoe UI Emoji" w:cs="Segoe UI Emoji"/>
-          <w:color w:val="1F2A5B"/>
-          <w:lang w:val="es-CL"/>
-        </w:rPr>
-        <w:t>💰</w:t>
-      </w:r>
-      <w:r>
-        <w:rPr>
-          <w:color w:val="1F2A5B"/>
-        </w:rPr>
-        <w:t xml:space="preserve"> </w:t>
-      </w:r>
-      <w:r>
-        <w:rPr>
           <w:b/>
           <w:bCs/>
           <w:color w:val="1F2A5B"/>
         </w:rPr>
+        <w:t>💳</w:t>
+      </w:r>
+      <w:r>
+        <w:rPr>
+          <w:rFonts w:ascii="Noto Color Emoji" w:hAnsi="Noto Color Emoji"/>
+          <w:b/>
+          <w:bCs/>
+          <w:color w:val="1F2A5B"/>
+        </w:rPr>
         <w:t>El saldo:</w:t>
       </w:r>
       <w:r>
         <w:rPr>
-          <w:color w:val="1F2A5B"/>
-        </w:rPr>
-        <w:t xml:space="preserve"> </w:t>
-      </w:r>
-      <w:r>
-        <w:rPr>
-          <w:color w:val="1F2A5B"/>
-        </w:rPr>
-        <w:t>S</w:t>
-      </w:r>
-      <w:r>
-        <w:rPr>
-          <w:color w:val="1F2A5B"/>
-        </w:rPr>
-        <w:t>e paga al término del trabajo, junto con la entrega de la documentación sanitaria correspondiente.</w:t>
+          <w:rFonts w:ascii="Noto Color Emoji" w:hAnsi="Noto Color Emoji"/>
+          <w:color w:val="1F2A5B"/>
+        </w:rPr>
+        <w:t xml:space="preserve"> Se paga al término del trabajo, junto con la entrega de la documentación sanitaria correspondiente.</w:t>
       </w:r>
     </w:p>
     <w:p>
@@ -2124,34 +2205,33 @@
         <w:pStyle w:val="Textoindependiente"/>
         <w:spacing w:before="87"/>
         <w:ind w:left="109"/>
+        <w:rPr>
+          <w:rFonts w:ascii="Noto Color Emoji" w:hAnsi="Noto Color Emoji"/>
+        </w:rPr>
       </w:pPr>
       <w:r>
         <w:rPr>
           <w:rFonts w:ascii="Segoe UI Emoji" w:hAnsi="Segoe UI Emoji" w:cs="Segoe UI Emoji"/>
+          <w:b/>
+          <w:bCs/>
           <w:color w:val="1F2A5B"/>
           <w:w w:val="105"/>
-          <w:lang w:val="es-CL"/>
-        </w:rPr>
-        <w:t>💳</w:t>
-      </w:r>
-      <w:r>
-        <w:rPr>
+        </w:rPr>
+        <w:t>🏦</w:t>
+      </w:r>
+      <w:r>
+        <w:rPr>
+          <w:rFonts w:ascii="Noto Color Emoji" w:hAnsi="Noto Color Emoji"/>
+          <w:b/>
+          <w:bCs/>
           <w:color w:val="1F2A5B"/>
           <w:w w:val="105"/>
         </w:rPr>
-        <w:t xml:space="preserve"> </w:t>
-      </w:r>
-      <w:r>
-        <w:rPr>
-          <w:b/>
-          <w:bCs/>
-          <w:color w:val="1F2A5B"/>
-          <w:w w:val="105"/>
-        </w:rPr>
         <w:t>Forma</w:t>
       </w:r>
       <w:r>
         <w:rPr>
+          <w:rFonts w:ascii="Noto Color Emoji" w:hAnsi="Noto Color Emoji"/>
           <w:b/>
           <w:bCs/>
           <w:color w:val="1F2A5B"/>
@@ -2162,6 +2242,7 @@
       </w:r>
       <w:r>
         <w:rPr>
+          <w:rFonts w:ascii="Noto Color Emoji" w:hAnsi="Noto Color Emoji"/>
           <w:b/>
           <w:bCs/>
           <w:color w:val="1F2A5B"/>
@@ -2171,6 +2252,7 @@
       </w:r>
       <w:r>
         <w:rPr>
+          <w:rFonts w:ascii="Noto Color Emoji" w:hAnsi="Noto Color Emoji"/>
           <w:b/>
           <w:bCs/>
           <w:color w:val="1F2A5B"/>
@@ -2181,6 +2263,7 @@
       </w:r>
       <w:r>
         <w:rPr>
+          <w:rFonts w:ascii="Noto Color Emoji" w:hAnsi="Noto Color Emoji"/>
           <w:b/>
           <w:bCs/>
           <w:color w:val="1F2A5B"/>
@@ -2190,6 +2273,7 @@
       </w:r>
       <w:r>
         <w:rPr>
+          <w:rFonts w:ascii="Noto Color Emoji" w:hAnsi="Noto Color Emoji"/>
           <w:color w:val="1F2A5B"/>
           <w:spacing w:val="-6"/>
           <w:w w:val="105"/>
@@ -2198,6 +2282,7 @@
       </w:r>
       <w:r>
         <w:rPr>
+          <w:rFonts w:ascii="Noto Color Emoji" w:hAnsi="Noto Color Emoji"/>
           <w:color w:val="1F2A5B"/>
           <w:spacing w:val="-6"/>
           <w:w w:val="105"/>
@@ -2210,34 +2295,33 @@
         <w:pStyle w:val="Textoindependiente"/>
         <w:spacing w:before="86"/>
         <w:ind w:left="109"/>
+        <w:rPr>
+          <w:rFonts w:ascii="Noto Color Emoji" w:hAnsi="Noto Color Emoji"/>
+        </w:rPr>
       </w:pPr>
       <w:r>
         <w:rPr>
           <w:rFonts w:ascii="Segoe UI Emoji" w:hAnsi="Segoe UI Emoji" w:cs="Segoe UI Emoji"/>
+          <w:b/>
+          <w:bCs/>
           <w:color w:val="1F2A5B"/>
           <w:w w:val="105"/>
-          <w:lang w:val="es-CL"/>
-        </w:rPr>
-        <w:t>📅</w:t>
-      </w:r>
-      <w:r>
-        <w:rPr>
+        </w:rPr>
+        <w:t>⏳</w:t>
+      </w:r>
+      <w:r>
+        <w:rPr>
+          <w:rFonts w:ascii="Noto Color Emoji" w:hAnsi="Noto Color Emoji"/>
+          <w:b/>
+          <w:bCs/>
           <w:color w:val="1F2A5B"/>
           <w:w w:val="105"/>
         </w:rPr>
-        <w:t xml:space="preserve"> </w:t>
-      </w:r>
-      <w:r>
-        <w:rPr>
-          <w:b/>
-          <w:bCs/>
-          <w:color w:val="1F2A5B"/>
-          <w:w w:val="105"/>
-        </w:rPr>
         <w:t>Vigencia</w:t>
       </w:r>
       <w:r>
         <w:rPr>
+          <w:rFonts w:ascii="Noto Color Emoji" w:hAnsi="Noto Color Emoji"/>
           <w:b/>
           <w:bCs/>
           <w:color w:val="1F2A5B"/>
@@ -2248,6 +2332,7 @@
       </w:r>
       <w:r>
         <w:rPr>
+          <w:rFonts w:ascii="Noto Color Emoji" w:hAnsi="Noto Color Emoji"/>
           <w:b/>
           <w:bCs/>
           <w:color w:val="1F2A5B"/>
@@ -2257,6 +2342,7 @@
       </w:r>
       <w:r>
         <w:rPr>
+          <w:rFonts w:ascii="Noto Color Emoji" w:hAnsi="Noto Color Emoji"/>
           <w:b/>
           <w:bCs/>
           <w:color w:val="1F2A5B"/>
@@ -2267,6 +2353,7 @@
       </w:r>
       <w:r>
         <w:rPr>
+          <w:rFonts w:ascii="Noto Color Emoji" w:hAnsi="Noto Color Emoji"/>
           <w:b/>
           <w:bCs/>
           <w:color w:val="1F2A5B"/>
@@ -2276,6 +2363,7 @@
       </w:r>
       <w:r>
         <w:rPr>
+          <w:rFonts w:ascii="Noto Color Emoji" w:hAnsi="Noto Color Emoji"/>
           <w:b/>
           <w:bCs/>
           <w:color w:val="1F2A5B"/>
@@ -2286,6 +2374,7 @@
       </w:r>
       <w:r>
         <w:rPr>
+          <w:rFonts w:ascii="Noto Color Emoji" w:hAnsi="Noto Color Emoji"/>
           <w:b/>
           <w:bCs/>
           <w:color w:val="1F2A5B"/>
@@ -2295,6 +2384,7 @@
       </w:r>
       <w:r>
         <w:rPr>
+          <w:rFonts w:ascii="Noto Color Emoji" w:hAnsi="Noto Color Emoji"/>
           <w:color w:val="1F2A5B"/>
           <w:spacing w:val="1"/>
           <w:w w:val="105"/>
@@ -2303,6 +2393,7 @@
       </w:r>
       <w:r>
         <w:rPr>
+          <w:rFonts w:ascii="Noto Color Emoji" w:hAnsi="Noto Color Emoji"/>
           <w:color w:val="1F2A5B"/>
           <w:w w:val="105"/>
         </w:rPr>
@@ -2310,6 +2401,7 @@
       </w:r>
       <w:r>
         <w:rPr>
+          <w:rFonts w:ascii="Noto Color Emoji" w:hAnsi="Noto Color Emoji"/>
           <w:color w:val="1F2A5B"/>
           <w:spacing w:val="2"/>
           <w:w w:val="105"/>
@@ -2318,6 +2410,7 @@
       </w:r>
       <w:r>
         <w:rPr>
+          <w:rFonts w:ascii="Noto Color Emoji" w:hAnsi="Noto Color Emoji"/>
           <w:color w:val="1F2A5B"/>
           <w:w w:val="105"/>
         </w:rPr>
@@ -2325,6 +2418,7 @@
       </w:r>
       <w:r>
         <w:rPr>
+          <w:rFonts w:ascii="Noto Color Emoji" w:hAnsi="Noto Color Emoji"/>
           <w:color w:val="1F2A5B"/>
           <w:spacing w:val="1"/>
           <w:w w:val="105"/>
@@ -2333,6 +2427,7 @@
       </w:r>
       <w:r>
         <w:rPr>
+          <w:rFonts w:ascii="Noto Color Emoji" w:hAnsi="Noto Color Emoji"/>
           <w:color w:val="1F2A5B"/>
           <w:spacing w:val="-2"/>
           <w:w w:val="105"/>
@@ -2346,6 +2441,7 @@
         <w:spacing w:before="66"/>
         <w:ind w:left="109"/>
         <w:rPr>
+          <w:rFonts w:ascii="Noto Color Emoji" w:hAnsi="Noto Color Emoji"/>
           <w:b/>
           <w:bCs/>
         </w:rPr>
@@ -2353,33 +2449,50 @@
       <w:r>
         <w:rPr>
           <w:rFonts w:ascii="Segoe UI Emoji" w:hAnsi="Segoe UI Emoji" w:cs="Segoe UI Emoji"/>
+          <w:b/>
+          <w:bCs/>
           <w:color w:val="1F2A5B"/>
           <w:spacing w:val="-2"/>
           <w:w w:val="110"/>
-          <w:lang w:val="es-CL"/>
-        </w:rPr>
-        <w:t>📄</w:t>
-      </w:r>
-      <w:r>
-        <w:rPr>
+        </w:rPr>
+        <w:t>🧰</w:t>
+      </w:r>
+      <w:r>
+        <w:rPr>
+          <w:rFonts w:ascii="Noto Color Emoji" w:hAnsi="Noto Color Emoji"/>
+          <w:b/>
+          <w:bCs/>
           <w:color w:val="1F2A5B"/>
           <w:spacing w:val="-2"/>
           <w:w w:val="110"/>
         </w:rPr>
-        <w:t xml:space="preserve"> </w:t>
-      </w:r>
-      <w:r>
-        <w:rPr>
+        <w:t>El</w:t>
+      </w:r>
+      <w:r>
+        <w:rPr>
+          <w:rFonts w:ascii="Noto Color Emoji" w:hAnsi="Noto Color Emoji"/>
+          <w:b/>
+          <w:bCs/>
+          <w:color w:val="1F2A5B"/>
+          <w:spacing w:val="-27"/>
+          <w:w w:val="110"/>
+        </w:rPr>
+        <w:t xml:space="preserve"> </w:t>
+      </w:r>
+      <w:r>
+        <w:rPr>
+          <w:rFonts w:ascii="Noto Color Emoji" w:hAnsi="Noto Color Emoji"/>
           <w:b/>
           <w:bCs/>
           <w:color w:val="1F2A5B"/>
           <w:spacing w:val="-2"/>
           <w:w w:val="110"/>
         </w:rPr>
-        <w:t>El</w:t>
-      </w:r>
-      <w:r>
-        <w:rPr>
+        <w:t>servicio</w:t>
+      </w:r>
+      <w:r>
+        <w:rPr>
+          <w:rFonts w:ascii="Noto Color Emoji" w:hAnsi="Noto Color Emoji"/>
           <w:b/>
           <w:bCs/>
           <w:color w:val="1F2A5B"/>
@@ -2390,16 +2503,40 @@
       </w:r>
       <w:r>
         <w:rPr>
+          <w:rFonts w:ascii="Noto Color Emoji" w:hAnsi="Noto Color Emoji"/>
           <w:b/>
           <w:bCs/>
           <w:color w:val="1F2A5B"/>
           <w:spacing w:val="-2"/>
           <w:w w:val="110"/>
         </w:rPr>
-        <w:t>servicio</w:t>
-      </w:r>
-      <w:r>
-        <w:rPr>
+        <w:t>de</w:t>
+      </w:r>
+      <w:r>
+        <w:rPr>
+          <w:rFonts w:ascii="Noto Color Emoji" w:hAnsi="Noto Color Emoji"/>
+          <w:b/>
+          <w:bCs/>
+          <w:color w:val="1F2A5B"/>
+          <w:spacing w:val="-28"/>
+          <w:w w:val="110"/>
+        </w:rPr>
+        <w:t xml:space="preserve"> </w:t>
+      </w:r>
+      <w:r>
+        <w:rPr>
+          <w:rFonts w:ascii="Noto Color Emoji" w:hAnsi="Noto Color Emoji"/>
+          <w:b/>
+          <w:bCs/>
+          <w:color w:val="1F2A5B"/>
+          <w:spacing w:val="-2"/>
+          <w:w w:val="110"/>
+        </w:rPr>
+        <w:t>Control</w:t>
+      </w:r>
+      <w:r>
+        <w:rPr>
+          <w:rFonts w:ascii="Noto Color Emoji" w:hAnsi="Noto Color Emoji"/>
           <w:b/>
           <w:bCs/>
           <w:color w:val="1F2A5B"/>
@@ -2410,6 +2547,7 @@
       </w:r>
       <w:r>
         <w:rPr>
+          <w:rFonts w:ascii="Noto Color Emoji" w:hAnsi="Noto Color Emoji"/>
           <w:b/>
           <w:bCs/>
           <w:color w:val="1F2A5B"/>
@@ -2420,26 +2558,29 @@
       </w:r>
       <w:r>
         <w:rPr>
+          <w:rFonts w:ascii="Noto Color Emoji" w:hAnsi="Noto Color Emoji"/>
           <w:b/>
           <w:bCs/>
           <w:color w:val="1F2A5B"/>
-          <w:spacing w:val="-28"/>
+          <w:spacing w:val="-27"/>
           <w:w w:val="110"/>
         </w:rPr>
         <w:t xml:space="preserve"> </w:t>
       </w:r>
       <w:r>
         <w:rPr>
+          <w:rFonts w:ascii="Noto Color Emoji" w:hAnsi="Noto Color Emoji"/>
           <w:b/>
           <w:bCs/>
           <w:color w:val="1F2A5B"/>
           <w:spacing w:val="-2"/>
           <w:w w:val="110"/>
         </w:rPr>
-        <w:t>Control</w:t>
-      </w:r>
-      <w:r>
-        <w:rPr>
+        <w:t>Plagas</w:t>
+      </w:r>
+      <w:r>
+        <w:rPr>
+          <w:rFonts w:ascii="Noto Color Emoji" w:hAnsi="Noto Color Emoji"/>
           <w:b/>
           <w:bCs/>
           <w:color w:val="1F2A5B"/>
@@ -2450,258 +2591,220 @@
       </w:r>
       <w:r>
         <w:rPr>
+          <w:rFonts w:ascii="Noto Color Emoji" w:hAnsi="Noto Color Emoji"/>
           <w:b/>
           <w:bCs/>
           <w:color w:val="1F2A5B"/>
           <w:spacing w:val="-2"/>
           <w:w w:val="110"/>
         </w:rPr>
+        <w:t>incluye:</w:t>
+      </w:r>
+    </w:p>
+    <w:p>
+      <w:pPr>
+        <w:pStyle w:val="Textoindependiente"/>
+        <w:spacing w:before="87"/>
+        <w:ind w:left="165" w:firstLine="555"/>
+        <w:rPr>
+          <w:rFonts w:ascii="Noto Color Emoji" w:hAnsi="Noto Color Emoji"/>
+        </w:rPr>
+      </w:pPr>
+      <w:r>
+        <w:rPr>
+          <w:rFonts w:ascii="Segoe UI Emoji" w:hAnsi="Segoe UI Emoji" w:cs="Segoe UI Emoji"/>
+          <w:color w:val="1F2A5B"/>
+          <w:w w:val="105"/>
+        </w:rPr>
+        <w:t>🧾</w:t>
+      </w:r>
+      <w:r>
+        <w:rPr>
+          <w:rFonts w:ascii="Noto Color Emoji" w:hAnsi="Noto Color Emoji"/>
+          <w:color w:val="1F2A5B"/>
+          <w:w w:val="105"/>
+        </w:rPr>
+        <w:t>Informe</w:t>
+      </w:r>
+      <w:r>
+        <w:rPr>
+          <w:rFonts w:ascii="Noto Color Emoji" w:hAnsi="Noto Color Emoji"/>
+          <w:color w:val="1F2A5B"/>
+          <w:spacing w:val="-23"/>
+          <w:w w:val="105"/>
+        </w:rPr>
+        <w:t xml:space="preserve"> </w:t>
+      </w:r>
+      <w:r>
+        <w:rPr>
+          <w:rFonts w:ascii="Noto Color Emoji" w:hAnsi="Noto Color Emoji"/>
+          <w:color w:val="1F2A5B"/>
+          <w:w w:val="105"/>
+        </w:rPr>
+        <w:t>técnico</w:t>
+      </w:r>
+      <w:r>
+        <w:rPr>
+          <w:rFonts w:ascii="Noto Color Emoji" w:hAnsi="Noto Color Emoji"/>
+          <w:color w:val="1F2A5B"/>
+          <w:spacing w:val="-23"/>
+          <w:w w:val="105"/>
+        </w:rPr>
+        <w:t xml:space="preserve"> </w:t>
+      </w:r>
+      <w:r>
+        <w:rPr>
+          <w:rFonts w:ascii="Noto Color Emoji" w:hAnsi="Noto Color Emoji"/>
+          <w:color w:val="1F2A5B"/>
+          <w:w w:val="105"/>
+        </w:rPr>
+        <w:t>del</w:t>
+      </w:r>
+      <w:r>
+        <w:rPr>
+          <w:rFonts w:ascii="Noto Color Emoji" w:hAnsi="Noto Color Emoji"/>
+          <w:color w:val="1F2A5B"/>
+          <w:spacing w:val="-23"/>
+          <w:w w:val="105"/>
+        </w:rPr>
+        <w:t xml:space="preserve"> </w:t>
+      </w:r>
+      <w:r>
+        <w:rPr>
+          <w:rFonts w:ascii="Noto Color Emoji" w:hAnsi="Noto Color Emoji"/>
+          <w:color w:val="1F2A5B"/>
+          <w:spacing w:val="-2"/>
+          <w:w w:val="105"/>
+        </w:rPr>
+        <w:t>servicio</w:t>
+      </w:r>
+    </w:p>
+    <w:p>
+      <w:pPr>
+        <w:pStyle w:val="Textoindependiente"/>
+        <w:spacing w:before="86"/>
+        <w:ind w:left="165" w:firstLine="555"/>
+        <w:rPr>
+          <w:rFonts w:ascii="Noto Color Emoji" w:hAnsi="Noto Color Emoji"/>
+        </w:rPr>
+      </w:pPr>
+      <w:r>
+        <w:rPr>
+          <w:rFonts w:ascii="Segoe UI Emoji" w:hAnsi="Segoe UI Emoji" w:cs="Segoe UI Emoji"/>
+          <w:color w:val="1F2A5B"/>
+          <w:w w:val="115"/>
+        </w:rPr>
+        <w:t>🗺️</w:t>
+      </w:r>
+      <w:r>
+        <w:rPr>
+          <w:rFonts w:ascii="Noto Color Emoji" w:hAnsi="Noto Color Emoji"/>
+          <w:color w:val="1F2A5B"/>
+          <w:w w:val="115"/>
+        </w:rPr>
+        <w:t>Plano</w:t>
+      </w:r>
+      <w:r>
+        <w:rPr>
+          <w:rFonts w:ascii="Noto Color Emoji" w:hAnsi="Noto Color Emoji"/>
+          <w:color w:val="1F2A5B"/>
+          <w:spacing w:val="-38"/>
+          <w:w w:val="115"/>
+        </w:rPr>
+        <w:t xml:space="preserve"> </w:t>
+      </w:r>
+      <w:r>
+        <w:rPr>
+          <w:rFonts w:ascii="Noto Color Emoji" w:hAnsi="Noto Color Emoji"/>
+          <w:color w:val="1F2A5B"/>
+          <w:w w:val="115"/>
+        </w:rPr>
         <w:t>de</w:t>
       </w:r>
       <w:r>
         <w:rPr>
-          <w:b/>
-          <w:bCs/>
-          <w:color w:val="1F2A5B"/>
-          <w:spacing w:val="-27"/>
-          <w:w w:val="110"/>
-        </w:rPr>
-        <w:t xml:space="preserve"> </w:t>
-      </w:r>
-      <w:r>
-        <w:rPr>
-          <w:b/>
-          <w:bCs/>
+          <w:rFonts w:ascii="Noto Color Emoji" w:hAnsi="Noto Color Emoji"/>
+          <w:color w:val="1F2A5B"/>
+          <w:spacing w:val="-39"/>
+          <w:w w:val="115"/>
+        </w:rPr>
+        <w:t xml:space="preserve"> </w:t>
+      </w:r>
+      <w:r>
+        <w:rPr>
+          <w:rFonts w:ascii="Noto Color Emoji" w:hAnsi="Noto Color Emoji"/>
+          <w:color w:val="1F2A5B"/>
+          <w:w w:val="115"/>
+        </w:rPr>
+        <w:t>ubicación</w:t>
+      </w:r>
+      <w:r>
+        <w:rPr>
+          <w:rFonts w:ascii="Noto Color Emoji" w:hAnsi="Noto Color Emoji"/>
+          <w:color w:val="1F2A5B"/>
+          <w:spacing w:val="-38"/>
+          <w:w w:val="115"/>
+        </w:rPr>
+        <w:t xml:space="preserve"> </w:t>
+      </w:r>
+      <w:r>
+        <w:rPr>
+          <w:rFonts w:ascii="Noto Color Emoji" w:hAnsi="Noto Color Emoji"/>
+          <w:color w:val="1F2A5B"/>
+          <w:w w:val="115"/>
+        </w:rPr>
+        <w:t>de</w:t>
+      </w:r>
+      <w:r>
+        <w:rPr>
+          <w:rFonts w:ascii="Noto Color Emoji" w:hAnsi="Noto Color Emoji"/>
+          <w:color w:val="1F2A5B"/>
+          <w:spacing w:val="-38"/>
+          <w:w w:val="115"/>
+        </w:rPr>
+        <w:t xml:space="preserve"> </w:t>
+      </w:r>
+      <w:r>
+        <w:rPr>
+          <w:rFonts w:ascii="Noto Color Emoji" w:hAnsi="Noto Color Emoji"/>
+          <w:color w:val="1F2A5B"/>
+          <w:spacing w:val="-2"/>
+          <w:w w:val="115"/>
+        </w:rPr>
+        <w:t>estaciones cebaderas</w:t>
+      </w:r>
+    </w:p>
+    <w:p>
+      <w:pPr>
+        <w:pStyle w:val="Textoindependiente"/>
+        <w:spacing w:before="87"/>
+        <w:ind w:left="165" w:firstLine="555"/>
+        <w:rPr>
+          <w:rFonts w:ascii="Noto Color Emoji" w:hAnsi="Noto Color Emoji"/>
           <w:color w:val="1F2A5B"/>
           <w:spacing w:val="-2"/>
           <w:w w:val="110"/>
         </w:rPr>
-        <w:t>Plagas</w:t>
-      </w:r>
-      <w:r>
-        <w:rPr>
-          <w:b/>
-          <w:bCs/>
-          <w:color w:val="1F2A5B"/>
-          <w:spacing w:val="-27"/>
+      </w:pPr>
+      <w:r>
+        <w:rPr>
+          <w:rFonts w:ascii="Segoe UI Emoji" w:hAnsi="Segoe UI Emoji" w:cs="Segoe UI Emoji"/>
+          <w:color w:val="1F2A5B"/>
           <w:w w:val="110"/>
         </w:rPr>
-        <w:t xml:space="preserve"> </w:t>
-      </w:r>
-      <w:r>
-        <w:rPr>
-          <w:b/>
-          <w:bCs/>
-          <w:color w:val="1F2A5B"/>
-          <w:spacing w:val="-2"/>
+        <w:t>🧪</w:t>
+      </w:r>
+      <w:r>
+        <w:rPr>
+          <w:rFonts w:ascii="Noto Color Emoji" w:hAnsi="Noto Color Emoji"/>
+          <w:color w:val="1F2A5B"/>
           <w:w w:val="110"/>
         </w:rPr>
-        <w:t>incluye:</w:t>
-      </w:r>
-    </w:p>
-    <w:p>
-      <w:pPr>
-        <w:pStyle w:val="Textoindependiente"/>
-        <w:spacing w:before="87"/>
-        <w:ind w:left="165"/>
-      </w:pPr>
-      <w:r>
-        <w:rPr>
-          <w:rFonts w:ascii="Segoe UI Emoji" w:hAnsi="Segoe UI Emoji" w:cs="Segoe UI Emoji"/>
-          <w:color w:val="1F2A5B"/>
-          <w:w w:val="105"/>
-          <w:lang w:val="es-CL"/>
-        </w:rPr>
-        <w:t>🔹</w:t>
-      </w:r>
-      <w:r>
-        <w:rPr>
-          <w:color w:val="1F2A5B"/>
-          <w:w w:val="105"/>
-        </w:rPr>
-        <w:t xml:space="preserve"> </w:t>
-      </w:r>
-      <w:r>
-        <w:rPr>
-          <w:color w:val="1F2A5B"/>
-          <w:w w:val="105"/>
-        </w:rPr>
-        <w:t>Informe</w:t>
-      </w:r>
-      <w:r>
-        <w:rPr>
-          <w:color w:val="1F2A5B"/>
-          <w:spacing w:val="-23"/>
-          <w:w w:val="105"/>
-        </w:rPr>
-        <w:t xml:space="preserve"> </w:t>
-      </w:r>
-      <w:r>
-        <w:rPr>
-          <w:color w:val="1F2A5B"/>
-          <w:w w:val="105"/>
-        </w:rPr>
-        <w:t>técnico</w:t>
-      </w:r>
-      <w:r>
-        <w:rPr>
-          <w:color w:val="1F2A5B"/>
-          <w:spacing w:val="-23"/>
-          <w:w w:val="105"/>
-        </w:rPr>
-        <w:t xml:space="preserve"> </w:t>
-      </w:r>
-      <w:r>
-        <w:rPr>
-          <w:color w:val="1F2A5B"/>
-          <w:w w:val="105"/>
-        </w:rPr>
-        <w:t>del</w:t>
-      </w:r>
-      <w:r>
-        <w:rPr>
-          <w:color w:val="1F2A5B"/>
-          <w:spacing w:val="-23"/>
-          <w:w w:val="105"/>
-        </w:rPr>
-        <w:t xml:space="preserve"> </w:t>
-      </w:r>
-      <w:r>
-        <w:rPr>
-          <w:color w:val="1F2A5B"/>
-          <w:spacing w:val="-2"/>
-          <w:w w:val="105"/>
-        </w:rPr>
-        <w:t>servicio</w:t>
-      </w:r>
-    </w:p>
-    <w:p>
-      <w:pPr>
-        <w:pStyle w:val="Textoindependiente"/>
-        <w:spacing w:before="86"/>
-        <w:ind w:left="165"/>
-      </w:pPr>
-      <w:r>
-        <w:rPr>
-          <w:rFonts w:ascii="Segoe UI Emoji" w:hAnsi="Segoe UI Emoji" w:cs="Segoe UI Emoji"/>
-          <w:color w:val="1F2A5B"/>
-          <w:w w:val="115"/>
-          <w:lang w:val="es-CL"/>
-        </w:rPr>
-        <w:t>🔹</w:t>
-      </w:r>
-      <w:r>
-        <w:rPr>
-          <w:color w:val="1F2A5B"/>
-          <w:w w:val="115"/>
-        </w:rPr>
-        <w:t xml:space="preserve"> </w:t>
-      </w:r>
-      <w:r>
-        <w:rPr>
-          <w:color w:val="1F2A5B"/>
-          <w:w w:val="115"/>
-        </w:rPr>
-        <w:t>Plano</w:t>
-      </w:r>
-      <w:r>
-        <w:rPr>
-          <w:color w:val="1F2A5B"/>
-          <w:spacing w:val="-38"/>
-          <w:w w:val="115"/>
-        </w:rPr>
-        <w:t xml:space="preserve"> </w:t>
-      </w:r>
-      <w:r>
-        <w:rPr>
-          <w:color w:val="1F2A5B"/>
-          <w:w w:val="115"/>
-        </w:rPr>
-        <w:t>de</w:t>
-      </w:r>
-      <w:r>
-        <w:rPr>
-          <w:color w:val="1F2A5B"/>
-          <w:spacing w:val="-39"/>
-          <w:w w:val="115"/>
-        </w:rPr>
-        <w:t xml:space="preserve"> </w:t>
-      </w:r>
-      <w:r>
-        <w:rPr>
-          <w:color w:val="1F2A5B"/>
-          <w:w w:val="115"/>
-        </w:rPr>
-        <w:t>ubicación</w:t>
-      </w:r>
-      <w:r>
-        <w:rPr>
-          <w:color w:val="1F2A5B"/>
-          <w:spacing w:val="-38"/>
-          <w:w w:val="115"/>
-        </w:rPr>
-        <w:t xml:space="preserve"> </w:t>
-      </w:r>
-      <w:r>
-        <w:rPr>
-          <w:color w:val="1F2A5B"/>
-          <w:w w:val="115"/>
-        </w:rPr>
-        <w:t>de</w:t>
-      </w:r>
-      <w:r>
-        <w:rPr>
-          <w:color w:val="1F2A5B"/>
-          <w:spacing w:val="-38"/>
-          <w:w w:val="115"/>
-        </w:rPr>
-        <w:t xml:space="preserve"> </w:t>
-      </w:r>
-      <w:r>
-        <w:rPr>
-          <w:color w:val="1F2A5B"/>
-          <w:spacing w:val="-2"/>
-          <w:w w:val="115"/>
-        </w:rPr>
-        <w:t>estaciones cebaderas</w:t>
-      </w:r>
-    </w:p>
-    <w:p>
-      <w:pPr>
-        <w:pStyle w:val="Textoindependiente"/>
-        <w:spacing w:before="87"/>
-        <w:ind w:left="165"/>
-        <w:rPr>
-          <w:color w:val="1F2A5B"/>
-          <w:spacing w:val="-2"/>
-          <w:w w:val="110"/>
-        </w:rPr>
-      </w:pPr>
-      <w:r>
-        <w:rPr>
-          <w:rFonts w:ascii="Segoe UI Emoji" w:hAnsi="Segoe UI Emoji" w:cs="Segoe UI Emoji"/>
-          <w:color w:val="1F2A5B"/>
-          <w:w w:val="110"/>
-          <w:lang w:val="es-CL"/>
-        </w:rPr>
-        <w:t>🔹</w:t>
-      </w:r>
-      <w:r>
-        <w:rPr>
-          <w:color w:val="1F2A5B"/>
-          <w:w w:val="110"/>
-        </w:rPr>
-        <w:t xml:space="preserve"> </w:t>
-      </w:r>
-      <w:r>
-        <w:rPr>
-          <w:color w:val="1F2A5B"/>
-          <w:w w:val="110"/>
-        </w:rPr>
         <w:t>Certificado</w:t>
       </w:r>
       <w:r>
         <w:rPr>
+          <w:rFonts w:ascii="Noto Color Emoji" w:hAnsi="Noto Color Emoji"/>
           <w:color w:val="1F2A5B"/>
           <w:spacing w:val="-32"/>
           <w:w w:val="110"/>
@@ -2710,6 +2813,7 @@
       </w:r>
       <w:r>
         <w:rPr>
+          <w:rFonts w:ascii="Noto Color Emoji" w:hAnsi="Noto Color Emoji"/>
           <w:color w:val="1F2A5B"/>
           <w:w w:val="110"/>
         </w:rPr>
@@ -2717,6 +2821,7 @@
       </w:r>
       <w:r>
         <w:rPr>
+          <w:rFonts w:ascii="Noto Color Emoji" w:hAnsi="Noto Color Emoji"/>
           <w:color w:val="1F2A5B"/>
           <w:spacing w:val="-33"/>
           <w:w w:val="110"/>
@@ -2725,6 +2830,7 @@
       </w:r>
       <w:r>
         <w:rPr>
+          <w:rFonts w:ascii="Noto Color Emoji" w:hAnsi="Noto Color Emoji"/>
           <w:color w:val="1F2A5B"/>
           <w:w w:val="110"/>
         </w:rPr>
@@ -2732,6 +2838,7 @@
       </w:r>
       <w:r>
         <w:rPr>
+          <w:rFonts w:ascii="Noto Color Emoji" w:hAnsi="Noto Color Emoji"/>
           <w:color w:val="1F2A5B"/>
           <w:spacing w:val="-32"/>
           <w:w w:val="110"/>
@@ -2740,6 +2847,7 @@
       </w:r>
       <w:r>
         <w:rPr>
+          <w:rFonts w:ascii="Noto Color Emoji" w:hAnsi="Noto Color Emoji"/>
           <w:color w:val="1F2A5B"/>
           <w:w w:val="110"/>
         </w:rPr>
@@ -2747,6 +2855,7 @@
       </w:r>
       <w:r>
         <w:rPr>
+          <w:rFonts w:ascii="Noto Color Emoji" w:hAnsi="Noto Color Emoji"/>
           <w:color w:val="1F2A5B"/>
           <w:spacing w:val="-33"/>
           <w:w w:val="110"/>
@@ -2755,6 +2864,7 @@
       </w:r>
       <w:r>
         <w:rPr>
+          <w:rFonts w:ascii="Noto Color Emoji" w:hAnsi="Noto Color Emoji"/>
           <w:color w:val="1F2A5B"/>
           <w:w w:val="110"/>
         </w:rPr>
@@ -2762,6 +2872,7 @@
       </w:r>
       <w:r>
         <w:rPr>
+          <w:rFonts w:ascii="Noto Color Emoji" w:hAnsi="Noto Color Emoji"/>
           <w:color w:val="1F2A5B"/>
           <w:spacing w:val="-32"/>
           <w:w w:val="110"/>
@@ -2770,6 +2881,7 @@
       </w:r>
       <w:r>
         <w:rPr>
+          <w:rFonts w:ascii="Noto Color Emoji" w:hAnsi="Noto Color Emoji"/>
           <w:color w:val="1F2A5B"/>
           <w:spacing w:val="-2"/>
           <w:w w:val="110"/>
@@ -3043,6 +3155,7 @@
           <w:spacing w:val="-2"/>
           <w:sz w:val="34"/>
         </w:rPr>
+        <w:lastRenderedPageBreak/>
         <w:t>Servicios</w:t>
       </w:r>
       <w:r>

</xml_diff>

<commit_message>
Deploy: app.py actualizado (DOCX+PDF, emojis y mejoras)
</commit_message>
<xml_diff>
--- a/templates/templatescotizacion_camaras.docx
+++ b/templates/templatescotizacion_camaras.docx
@@ -2894,25 +2894,6 @@
         <w:pStyle w:val="Textoindependiente"/>
         <w:spacing w:before="87"/>
         <w:ind w:left="165"/>
-        <w:rPr>
-          <w:color w:val="1F2A5B"/>
-          <w:spacing w:val="-2"/>
-          <w:w w:val="110"/>
-        </w:rPr>
-      </w:pPr>
-    </w:p>
-    <w:p>
-      <w:pPr>
-        <w:pStyle w:val="Textoindependiente"/>
-        <w:spacing w:before="87"/>
-        <w:ind w:left="165"/>
-      </w:pPr>
-    </w:p>
-    <w:p>
-      <w:pPr>
-        <w:pStyle w:val="Textoindependiente"/>
-        <w:spacing w:before="87"/>
-        <w:ind w:left="165"/>
       </w:pPr>
     </w:p>
     <w:p>
@@ -3155,7 +3136,6 @@
           <w:spacing w:val="-2"/>
           <w:sz w:val="34"/>
         </w:rPr>
-        <w:lastRenderedPageBreak/>
         <w:t>Servicios</w:t>
       </w:r>
       <w:r>

</xml_diff>